<commit_message>
Added Procedure summary and experiment
</commit_message>
<xml_diff>
--- a/Experiment_2/EXPERIMENT_2.docx
+++ b/Experiment_2/EXPERIMENT_2.docx
@@ -423,24 +423,80 @@
         <w:rPr>
           <w:rFonts w:ascii="Times New Roman" w:hAnsi="Times New Roman" w:cs="Times New Roman"/>
         </w:rPr>
-        <w:t xml:space="preserve">To implement and </w:t>
-      </w:r>
-      <w:proofErr w:type="spellStart"/>
-      <w:r>
-        <w:rPr>
-          <w:rFonts w:ascii="Times New Roman" w:hAnsi="Times New Roman" w:cs="Times New Roman"/>
-        </w:rPr>
-        <w:t>analyze</w:t>
-      </w:r>
-      <w:proofErr w:type="spellEnd"/>
-      <w:r>
-        <w:rPr>
-          <w:rFonts w:ascii="Times New Roman" w:hAnsi="Times New Roman" w:cs="Times New Roman"/>
-        </w:rPr>
-        <w:t xml:space="preserve"> SQL SELECT queries using filtering, sorting, grouping, and aggregation concepts in PostgreSQL for efficient data retrieval and analytical reporting.</w:t>
+        <w:t>To implement and analyze SQL SELECT queries using filtering, sorting, grouping, and aggregation concepts in PostgreSQL for efficient data retrieval and analytical reporting.</w:t>
       </w:r>
       <w:bookmarkStart w:id="2" w:name="_1x8zhge1lsdd" w:colFirst="0" w:colLast="0"/>
       <w:bookmarkEnd w:id="2"/>
+    </w:p>
+    <w:p>
+      <w:pPr>
+        <w:spacing w:before="240" w:after="240"/>
+        <w:rPr>
+          <w:rFonts w:ascii="Times New Roman" w:hAnsi="Times New Roman" w:cs="Times New Roman"/>
+        </w:rPr>
+      </w:pPr>
+      <w:r>
+        <w:rPr>
+          <w:rFonts w:ascii="Times New Roman" w:hAnsi="Times New Roman" w:cs="Times New Roman"/>
+          <w:b/>
+          <w:bCs/>
+          <w:sz w:val="26"/>
+          <w:szCs w:val="26"/>
+        </w:rPr>
+        <w:t>Software Requirements</w:t>
+      </w:r>
+      <w:r>
+        <w:rPr>
+          <w:rFonts w:ascii="Times New Roman" w:hAnsi="Times New Roman" w:cs="Times New Roman"/>
+          <w:sz w:val="26"/>
+          <w:szCs w:val="26"/>
+        </w:rPr>
+        <w:t>:</w:t>
+      </w:r>
+      <w:r>
+        <w:rPr>
+          <w:rFonts w:ascii="Times New Roman" w:hAnsi="Times New Roman" w:cs="Times New Roman"/>
+        </w:rPr>
+        <w:t xml:space="preserve"> </w:t>
+      </w:r>
+    </w:p>
+    <w:p>
+      <w:pPr>
+        <w:spacing w:before="240" w:after="240"/>
+        <w:rPr>
+          <w:rFonts w:ascii="Times New Roman" w:hAnsi="Times New Roman" w:cs="Times New Roman"/>
+        </w:rPr>
+      </w:pPr>
+      <w:r>
+        <w:rPr>
+          <w:rFonts w:ascii="Times New Roman" w:hAnsi="Times New Roman" w:cs="Times New Roman"/>
+        </w:rPr>
+        <w:t>• PostgreSQL</w:t>
+      </w:r>
+      <w:r>
+        <w:rPr>
+          <w:rFonts w:ascii="Times New Roman" w:hAnsi="Times New Roman" w:cs="Times New Roman"/>
+        </w:rPr>
+        <w:br/>
+      </w:r>
+      <w:r>
+        <w:rPr>
+          <w:rFonts w:ascii="Times New Roman" w:hAnsi="Times New Roman" w:cs="Times New Roman"/>
+        </w:rPr>
+        <w:t xml:space="preserve">• pgAdmin </w:t>
+      </w:r>
+      <w:r>
+        <w:rPr>
+          <w:rFonts w:ascii="Times New Roman" w:hAnsi="Times New Roman" w:cs="Times New Roman"/>
+        </w:rPr>
+        <w:br/>
+      </w:r>
+      <w:r>
+        <w:rPr>
+          <w:rFonts w:ascii="Times New Roman" w:hAnsi="Times New Roman" w:cs="Times New Roman"/>
+        </w:rPr>
+        <w:t>• Windows Operating System</w:t>
+      </w:r>
     </w:p>
     <w:p>
       <w:pPr>
@@ -563,10 +619,964 @@
         <w:spacing w:before="240" w:after="240"/>
         <w:rPr>
           <w:rFonts w:ascii="Times New Roman" w:hAnsi="Times New Roman" w:cs="Times New Roman"/>
-        </w:rPr>
-      </w:pPr>
-      <w:bookmarkStart w:id="4" w:name="_kjo0qsm1rqfm" w:colFirst="0" w:colLast="0"/>
-      <w:bookmarkEnd w:id="4"/>
+          <w:sz w:val="26"/>
+          <w:szCs w:val="26"/>
+        </w:rPr>
+      </w:pPr>
+      <w:r>
+        <w:rPr>
+          <w:rFonts w:ascii="Times New Roman" w:hAnsi="Times New Roman" w:cs="Times New Roman"/>
+          <w:b/>
+          <w:bCs/>
+          <w:sz w:val="26"/>
+          <w:szCs w:val="26"/>
+        </w:rPr>
+        <w:t>Procedure of the practical</w:t>
+      </w:r>
+      <w:r>
+        <w:rPr>
+          <w:rFonts w:ascii="Times New Roman" w:hAnsi="Times New Roman" w:cs="Times New Roman"/>
+          <w:sz w:val="26"/>
+          <w:szCs w:val="26"/>
+        </w:rPr>
+        <w:t xml:space="preserve"> </w:t>
+      </w:r>
+    </w:p>
+    <w:p>
+      <w:pPr>
+        <w:pStyle w:val="ListParagraph"/>
+        <w:numPr>
+          <w:ilvl w:val="0"/>
+          <w:numId w:val="11"/>
+        </w:numPr>
+        <w:spacing w:before="240" w:after="240"/>
+        <w:rPr>
+          <w:rFonts w:ascii="Times New Roman" w:hAnsi="Times New Roman" w:cs="Times New Roman"/>
+        </w:rPr>
+      </w:pPr>
+      <w:r>
+        <w:rPr>
+          <w:rFonts w:ascii="Times New Roman" w:hAnsi="Times New Roman" w:cs="Times New Roman"/>
+        </w:rPr>
+        <w:t xml:space="preserve">Create a sample table representing Employee details </w:t>
+      </w:r>
+    </w:p>
+    <w:p>
+      <w:pPr>
+        <w:pStyle w:val="ListParagraph"/>
+        <w:numPr>
+          <w:ilvl w:val="0"/>
+          <w:numId w:val="11"/>
+        </w:numPr>
+        <w:spacing w:before="240" w:after="240"/>
+        <w:rPr>
+          <w:rFonts w:ascii="Times New Roman" w:hAnsi="Times New Roman" w:cs="Times New Roman"/>
+        </w:rPr>
+      </w:pPr>
+      <w:r>
+        <w:rPr>
+          <w:rFonts w:ascii="Times New Roman" w:hAnsi="Times New Roman" w:cs="Times New Roman"/>
+        </w:rPr>
+        <w:t xml:space="preserve">Insert realistic records into the table </w:t>
+      </w:r>
+    </w:p>
+    <w:p>
+      <w:pPr>
+        <w:pStyle w:val="ListParagraph"/>
+        <w:numPr>
+          <w:ilvl w:val="0"/>
+          <w:numId w:val="11"/>
+        </w:numPr>
+        <w:spacing w:before="240" w:after="240"/>
+        <w:rPr>
+          <w:rFonts w:ascii="Times New Roman" w:hAnsi="Times New Roman" w:cs="Times New Roman"/>
+        </w:rPr>
+      </w:pPr>
+      <w:r>
+        <w:rPr>
+          <w:rFonts w:ascii="Times New Roman" w:hAnsi="Times New Roman" w:cs="Times New Roman"/>
+        </w:rPr>
+        <w:t xml:space="preserve">Retrieve filtered data using WHERE clause </w:t>
+      </w:r>
+    </w:p>
+    <w:p>
+      <w:pPr>
+        <w:pStyle w:val="ListParagraph"/>
+        <w:numPr>
+          <w:ilvl w:val="0"/>
+          <w:numId w:val="11"/>
+        </w:numPr>
+        <w:spacing w:before="240" w:after="240"/>
+        <w:rPr>
+          <w:rFonts w:ascii="Times New Roman" w:hAnsi="Times New Roman" w:cs="Times New Roman"/>
+        </w:rPr>
+      </w:pPr>
+      <w:r>
+        <w:rPr>
+          <w:rFonts w:ascii="Times New Roman" w:hAnsi="Times New Roman" w:cs="Times New Roman"/>
+        </w:rPr>
+        <w:t xml:space="preserve">Sort query results using ORDER BY clause </w:t>
+      </w:r>
+    </w:p>
+    <w:p>
+      <w:pPr>
+        <w:pStyle w:val="ListParagraph"/>
+        <w:numPr>
+          <w:ilvl w:val="0"/>
+          <w:numId w:val="11"/>
+        </w:numPr>
+        <w:spacing w:before="240" w:after="240"/>
+        <w:rPr>
+          <w:rFonts w:ascii="Times New Roman" w:hAnsi="Times New Roman" w:cs="Times New Roman"/>
+        </w:rPr>
+      </w:pPr>
+      <w:r>
+        <w:rPr>
+          <w:rFonts w:ascii="Times New Roman" w:hAnsi="Times New Roman" w:cs="Times New Roman"/>
+        </w:rPr>
+        <w:t xml:space="preserve">Group records using GROUP BY clause </w:t>
+      </w:r>
+    </w:p>
+    <w:p>
+      <w:pPr>
+        <w:pStyle w:val="ListParagraph"/>
+        <w:numPr>
+          <w:ilvl w:val="0"/>
+          <w:numId w:val="11"/>
+        </w:numPr>
+        <w:spacing w:before="240" w:after="240"/>
+        <w:rPr>
+          <w:rFonts w:ascii="Times New Roman" w:hAnsi="Times New Roman" w:cs="Times New Roman"/>
+        </w:rPr>
+      </w:pPr>
+      <w:r>
+        <w:rPr>
+          <w:rFonts w:ascii="Times New Roman" w:hAnsi="Times New Roman" w:cs="Times New Roman"/>
+        </w:rPr>
+        <w:t xml:space="preserve">Apply conditions on grouped data using HAVING clause </w:t>
+      </w:r>
+    </w:p>
+    <w:p>
+      <w:pPr>
+        <w:pStyle w:val="ListParagraph"/>
+        <w:numPr>
+          <w:ilvl w:val="0"/>
+          <w:numId w:val="11"/>
+        </w:numPr>
+        <w:spacing w:before="240" w:after="240"/>
+        <w:rPr>
+          <w:rFonts w:ascii="Times New Roman" w:hAnsi="Times New Roman" w:cs="Times New Roman"/>
+        </w:rPr>
+      </w:pPr>
+      <w:r>
+        <w:rPr>
+          <w:rFonts w:ascii="Times New Roman" w:hAnsi="Times New Roman" w:cs="Times New Roman"/>
+        </w:rPr>
+        <w:t xml:space="preserve">Analyze execution order of WHERE and HAVING clauses </w:t>
+      </w:r>
+    </w:p>
+    <w:p>
+      <w:pPr>
+        <w:spacing w:before="240" w:after="240"/>
+        <w:rPr>
+          <w:rFonts w:ascii="Times New Roman" w:hAnsi="Times New Roman" w:cs="Times New Roman"/>
+          <w:b/>
+          <w:bCs/>
+          <w:sz w:val="26"/>
+          <w:szCs w:val="26"/>
+        </w:rPr>
+      </w:pPr>
+    </w:p>
+    <w:p>
+      <w:pPr>
+        <w:spacing w:before="240" w:after="240"/>
+        <w:rPr>
+          <w:rFonts w:ascii="Times New Roman" w:hAnsi="Times New Roman" w:cs="Times New Roman"/>
+          <w:b/>
+          <w:bCs/>
+          <w:sz w:val="26"/>
+          <w:szCs w:val="26"/>
+        </w:rPr>
+      </w:pPr>
+    </w:p>
+    <w:p>
+      <w:pPr>
+        <w:spacing w:before="240" w:after="240"/>
+        <w:rPr>
+          <w:rFonts w:ascii="Times New Roman" w:hAnsi="Times New Roman" w:cs="Times New Roman"/>
+          <w:b/>
+          <w:bCs/>
+          <w:sz w:val="26"/>
+          <w:szCs w:val="26"/>
+        </w:rPr>
+      </w:pPr>
+    </w:p>
+    <w:p>
+      <w:pPr>
+        <w:spacing w:before="240" w:after="240"/>
+        <w:rPr>
+          <w:rFonts w:ascii="Times New Roman" w:hAnsi="Times New Roman" w:cs="Times New Roman"/>
+          <w:b/>
+          <w:bCs/>
+          <w:sz w:val="26"/>
+          <w:szCs w:val="26"/>
+        </w:rPr>
+      </w:pPr>
+    </w:p>
+    <w:p>
+      <w:pPr>
+        <w:spacing w:before="240" w:after="240"/>
+        <w:rPr>
+          <w:rFonts w:ascii="Times New Roman" w:hAnsi="Times New Roman" w:cs="Times New Roman"/>
+          <w:b/>
+          <w:bCs/>
+          <w:sz w:val="26"/>
+          <w:szCs w:val="26"/>
+        </w:rPr>
+      </w:pPr>
+    </w:p>
+    <w:p>
+      <w:pPr>
+        <w:spacing w:before="240" w:after="240"/>
+        <w:rPr>
+          <w:rFonts w:ascii="Times New Roman" w:hAnsi="Times New Roman" w:cs="Times New Roman"/>
+          <w:b/>
+          <w:bCs/>
+          <w:sz w:val="26"/>
+          <w:szCs w:val="26"/>
+        </w:rPr>
+      </w:pPr>
+    </w:p>
+    <w:p>
+      <w:pPr>
+        <w:spacing w:before="240" w:after="240"/>
+        <w:rPr>
+          <w:rFonts w:ascii="Times New Roman" w:hAnsi="Times New Roman" w:cs="Times New Roman"/>
+        </w:rPr>
+      </w:pPr>
+      <w:r>
+        <w:rPr>
+          <w:rFonts w:ascii="Times New Roman" w:hAnsi="Times New Roman" w:cs="Times New Roman"/>
+          <w:b/>
+          <w:bCs/>
+          <w:sz w:val="26"/>
+          <w:szCs w:val="26"/>
+        </w:rPr>
+        <w:t>Practical / Experiment</w:t>
+      </w:r>
+      <w:r>
+        <w:rPr>
+          <w:rFonts w:ascii="Times New Roman" w:hAnsi="Times New Roman" w:cs="Times New Roman"/>
+          <w:sz w:val="26"/>
+          <w:szCs w:val="26"/>
+        </w:rPr>
+        <w:t xml:space="preserve"> </w:t>
+      </w:r>
+      <w:r>
+        <w:rPr>
+          <w:rFonts w:ascii="Times New Roman" w:hAnsi="Times New Roman" w:cs="Times New Roman"/>
+          <w:b/>
+          <w:bCs/>
+          <w:sz w:val="26"/>
+          <w:szCs w:val="26"/>
+        </w:rPr>
+        <w:t>Steps</w:t>
+      </w:r>
+      <w:r>
+        <w:rPr>
+          <w:rFonts w:ascii="Times New Roman" w:hAnsi="Times New Roman" w:cs="Times New Roman"/>
+          <w:b/>
+          <w:bCs/>
+          <w:sz w:val="26"/>
+          <w:szCs w:val="26"/>
+        </w:rPr>
+        <w:t>:</w:t>
+      </w:r>
+    </w:p>
+    <w:p>
+      <w:pPr>
+        <w:spacing w:before="240" w:after="240"/>
+        <w:rPr>
+          <w:rFonts w:ascii="Times New Roman" w:hAnsi="Times New Roman" w:cs="Times New Roman"/>
+        </w:rPr>
+      </w:pPr>
+      <w:r>
+        <w:rPr>
+          <w:rFonts w:ascii="Times New Roman" w:hAnsi="Times New Roman" w:cs="Times New Roman"/>
+          <w:b/>
+          <w:bCs/>
+        </w:rPr>
+        <w:t>Step 1:</w:t>
+      </w:r>
+      <w:r>
+        <w:rPr>
+          <w:rFonts w:ascii="Times New Roman" w:hAnsi="Times New Roman" w:cs="Times New Roman"/>
+        </w:rPr>
+        <w:t xml:space="preserve"> Database and Table Preparation </w:t>
+      </w:r>
+    </w:p>
+    <w:p>
+      <w:pPr>
+        <w:pStyle w:val="ListParagraph"/>
+        <w:numPr>
+          <w:ilvl w:val="0"/>
+          <w:numId w:val="17"/>
+        </w:numPr>
+        <w:spacing w:before="240" w:after="240"/>
+        <w:rPr>
+          <w:rFonts w:ascii="Times New Roman" w:hAnsi="Times New Roman" w:cs="Times New Roman"/>
+        </w:rPr>
+      </w:pPr>
+      <w:r>
+        <w:rPr>
+          <w:rFonts w:ascii="Times New Roman" w:hAnsi="Times New Roman" w:cs="Times New Roman"/>
+        </w:rPr>
+        <w:t>S</w:t>
+      </w:r>
+      <w:r>
+        <w:rPr>
+          <w:rFonts w:ascii="Times New Roman" w:hAnsi="Times New Roman" w:cs="Times New Roman"/>
+        </w:rPr>
+        <w:t xml:space="preserve">tart the PostgreSQL server. </w:t>
+      </w:r>
+    </w:p>
+    <w:p>
+      <w:pPr>
+        <w:pStyle w:val="ListParagraph"/>
+        <w:numPr>
+          <w:ilvl w:val="0"/>
+          <w:numId w:val="17"/>
+        </w:numPr>
+        <w:spacing w:before="240" w:after="240"/>
+        <w:rPr>
+          <w:rFonts w:ascii="Times New Roman" w:hAnsi="Times New Roman" w:cs="Times New Roman"/>
+        </w:rPr>
+      </w:pPr>
+      <w:r>
+        <w:rPr>
+          <w:rFonts w:ascii="Times New Roman" w:hAnsi="Times New Roman" w:cs="Times New Roman"/>
+        </w:rPr>
+        <w:t xml:space="preserve">Open the PostgreSQL client tool. </w:t>
+      </w:r>
+    </w:p>
+    <w:p>
+      <w:pPr>
+        <w:pStyle w:val="ListParagraph"/>
+        <w:numPr>
+          <w:ilvl w:val="0"/>
+          <w:numId w:val="17"/>
+        </w:numPr>
+        <w:spacing w:before="240" w:after="240"/>
+        <w:rPr>
+          <w:rFonts w:ascii="Times New Roman" w:hAnsi="Times New Roman" w:cs="Times New Roman"/>
+        </w:rPr>
+      </w:pPr>
+      <w:r>
+        <w:rPr>
+          <w:rFonts w:ascii="Times New Roman" w:hAnsi="Times New Roman" w:cs="Times New Roman"/>
+        </w:rPr>
+        <w:t xml:space="preserve">Create a database for the experiment. </w:t>
+      </w:r>
+    </w:p>
+    <w:p>
+      <w:pPr>
+        <w:pStyle w:val="ListParagraph"/>
+        <w:numPr>
+          <w:ilvl w:val="0"/>
+          <w:numId w:val="17"/>
+        </w:numPr>
+        <w:spacing w:before="240" w:after="240"/>
+        <w:rPr>
+          <w:rFonts w:ascii="Times New Roman" w:hAnsi="Times New Roman" w:cs="Times New Roman"/>
+        </w:rPr>
+      </w:pPr>
+      <w:r>
+        <w:rPr>
+          <w:rFonts w:ascii="Times New Roman" w:hAnsi="Times New Roman" w:cs="Times New Roman"/>
+        </w:rPr>
+        <w:t xml:space="preserve">Prepare a sample table representing </w:t>
+      </w:r>
+      <w:r>
+        <w:rPr>
+          <w:rFonts w:ascii="Times New Roman" w:hAnsi="Times New Roman" w:cs="Times New Roman"/>
+          <w:b/>
+          <w:bCs/>
+        </w:rPr>
+        <w:t>customer orders</w:t>
+      </w:r>
+      <w:r>
+        <w:rPr>
+          <w:rFonts w:ascii="Times New Roman" w:hAnsi="Times New Roman" w:cs="Times New Roman"/>
+        </w:rPr>
+        <w:t xml:space="preserve"> containing details such as </w:t>
+      </w:r>
+      <w:r>
+        <w:rPr>
+          <w:rFonts w:ascii="Times New Roman" w:hAnsi="Times New Roman" w:cs="Times New Roman"/>
+          <w:b/>
+          <w:bCs/>
+        </w:rPr>
+        <w:t>customer name, product, quantity, price, and order date.</w:t>
+      </w:r>
+      <w:r>
+        <w:rPr>
+          <w:rFonts w:ascii="Times New Roman" w:hAnsi="Times New Roman" w:cs="Times New Roman"/>
+        </w:rPr>
+        <w:t xml:space="preserve"> </w:t>
+      </w:r>
+    </w:p>
+    <w:p>
+      <w:pPr>
+        <w:pStyle w:val="ListParagraph"/>
+        <w:numPr>
+          <w:ilvl w:val="0"/>
+          <w:numId w:val="17"/>
+        </w:numPr>
+        <w:spacing w:before="240" w:after="240"/>
+        <w:rPr>
+          <w:rFonts w:ascii="Times New Roman" w:hAnsi="Times New Roman" w:cs="Times New Roman"/>
+        </w:rPr>
+      </w:pPr>
+      <w:r>
+        <w:rPr>
+          <w:rFonts w:ascii="Times New Roman" w:hAnsi="Times New Roman" w:cs="Times New Roman"/>
+        </w:rPr>
+        <w:t xml:space="preserve">Insert sufficient sample records to allow meaningful analysis. </w:t>
+      </w:r>
+    </w:p>
+    <w:p>
+      <w:pPr>
+        <w:spacing w:before="240" w:after="240"/>
+        <w:rPr>
+          <w:rFonts w:ascii="Times New Roman" w:hAnsi="Times New Roman" w:cs="Times New Roman"/>
+        </w:rPr>
+      </w:pPr>
+      <w:r>
+        <w:rPr>
+          <w:rFonts w:ascii="Times New Roman" w:hAnsi="Times New Roman" w:cs="Times New Roman"/>
+          <w:b/>
+          <w:bCs/>
+        </w:rPr>
+        <w:t>Purpose:</w:t>
+      </w:r>
+      <w:r>
+        <w:rPr>
+          <w:rFonts w:ascii="Times New Roman" w:hAnsi="Times New Roman" w:cs="Times New Roman"/>
+        </w:rPr>
+        <w:t xml:space="preserve"> To create a realistic dataset for performing analytical queries. </w:t>
+      </w:r>
+    </w:p>
+    <w:p>
+      <w:pPr>
+        <w:spacing w:before="240" w:after="240"/>
+        <w:rPr>
+          <w:rFonts w:ascii="Times New Roman" w:hAnsi="Times New Roman" w:cs="Times New Roman"/>
+        </w:rPr>
+      </w:pPr>
+      <w:r>
+        <w:rPr>
+          <w:rFonts w:ascii="Times New Roman" w:hAnsi="Times New Roman" w:cs="Times New Roman"/>
+          <w:b/>
+          <w:bCs/>
+        </w:rPr>
+        <w:t>Step 2:</w:t>
+      </w:r>
+      <w:r>
+        <w:rPr>
+          <w:rFonts w:ascii="Times New Roman" w:hAnsi="Times New Roman" w:cs="Times New Roman"/>
+        </w:rPr>
+        <w:t xml:space="preserve"> Filtering Data Using Conditions </w:t>
+      </w:r>
+    </w:p>
+    <w:p>
+      <w:pPr>
+        <w:pStyle w:val="ListParagraph"/>
+        <w:numPr>
+          <w:ilvl w:val="0"/>
+          <w:numId w:val="20"/>
+        </w:numPr>
+        <w:spacing w:line="240" w:lineRule="auto"/>
+        <w:rPr>
+          <w:rFonts w:ascii="Times New Roman" w:hAnsi="Times New Roman" w:cs="Times New Roman"/>
+        </w:rPr>
+      </w:pPr>
+      <w:r>
+        <w:rPr>
+          <w:rFonts w:ascii="Times New Roman" w:hAnsi="Times New Roman" w:cs="Times New Roman"/>
+        </w:rPr>
+        <w:t>Execute data retrieval operations to display only those records that satisfy specific conditions, such as higher-priced orders.</w:t>
+      </w:r>
+    </w:p>
+    <w:p>
+      <w:pPr>
+        <w:pStyle w:val="ListParagraph"/>
+        <w:numPr>
+          <w:ilvl w:val="0"/>
+          <w:numId w:val="20"/>
+        </w:numPr>
+        <w:spacing w:line="240" w:lineRule="auto"/>
+        <w:rPr>
+          <w:rFonts w:ascii="Times New Roman" w:hAnsi="Times New Roman" w:cs="Times New Roman"/>
+        </w:rPr>
+      </w:pPr>
+      <w:r>
+        <w:rPr>
+          <w:rFonts w:ascii="Times New Roman" w:hAnsi="Times New Roman" w:cs="Times New Roman"/>
+        </w:rPr>
+        <w:t xml:space="preserve">Observe how filtering limits the number of rows returned. </w:t>
+      </w:r>
+    </w:p>
+    <w:p>
+      <w:pPr>
+        <w:spacing w:line="240" w:lineRule="auto"/>
+        <w:rPr>
+          <w:rFonts w:ascii="Times New Roman" w:hAnsi="Times New Roman" w:cs="Times New Roman"/>
+          <w:b/>
+          <w:bCs/>
+        </w:rPr>
+      </w:pPr>
+    </w:p>
+    <w:p>
+      <w:pPr>
+        <w:spacing w:line="240" w:lineRule="auto"/>
+        <w:rPr>
+          <w:rFonts w:ascii="Times New Roman" w:hAnsi="Times New Roman" w:cs="Times New Roman"/>
+        </w:rPr>
+      </w:pPr>
+      <w:r>
+        <w:rPr>
+          <w:rFonts w:ascii="Times New Roman" w:hAnsi="Times New Roman" w:cs="Times New Roman"/>
+          <w:b/>
+          <w:bCs/>
+        </w:rPr>
+        <w:t>Observation:</w:t>
+      </w:r>
+      <w:r>
+        <w:rPr>
+          <w:rFonts w:ascii="Times New Roman" w:hAnsi="Times New Roman" w:cs="Times New Roman"/>
+        </w:rPr>
+        <w:t xml:space="preserve"> Filtering reduces unnecessary data processing and improves query efficiency. </w:t>
+      </w:r>
+    </w:p>
+    <w:p>
+      <w:pPr>
+        <w:spacing w:before="240" w:after="240"/>
+        <w:rPr>
+          <w:rFonts w:ascii="Times New Roman" w:hAnsi="Times New Roman" w:cs="Times New Roman"/>
+        </w:rPr>
+      </w:pPr>
+      <w:r>
+        <w:rPr>
+          <w:rFonts w:ascii="Times New Roman" w:hAnsi="Times New Roman" w:cs="Times New Roman"/>
+          <w:b/>
+          <w:bCs/>
+        </w:rPr>
+        <w:t>Step 3:</w:t>
+      </w:r>
+      <w:r>
+        <w:rPr>
+          <w:rFonts w:ascii="Times New Roman" w:hAnsi="Times New Roman" w:cs="Times New Roman"/>
+        </w:rPr>
+        <w:t xml:space="preserve"> Sorting Query Results </w:t>
+      </w:r>
+    </w:p>
+    <w:p>
+      <w:pPr>
+        <w:pStyle w:val="ListParagraph"/>
+        <w:numPr>
+          <w:ilvl w:val="0"/>
+          <w:numId w:val="19"/>
+        </w:numPr>
+        <w:spacing w:before="240" w:after="240"/>
+        <w:rPr>
+          <w:rFonts w:ascii="Times New Roman" w:hAnsi="Times New Roman" w:cs="Times New Roman"/>
+        </w:rPr>
+      </w:pPr>
+      <w:r>
+        <w:rPr>
+          <w:rFonts w:ascii="Times New Roman" w:hAnsi="Times New Roman" w:cs="Times New Roman"/>
+        </w:rPr>
+        <w:t>Retrieve selected columns from the table and arrange the output based on numerical values such as price.</w:t>
+      </w:r>
+    </w:p>
+    <w:p>
+      <w:pPr>
+        <w:pStyle w:val="ListParagraph"/>
+        <w:numPr>
+          <w:ilvl w:val="0"/>
+          <w:numId w:val="19"/>
+        </w:numPr>
+        <w:spacing w:before="240" w:after="240"/>
+        <w:rPr>
+          <w:rFonts w:ascii="Times New Roman" w:hAnsi="Times New Roman" w:cs="Times New Roman"/>
+        </w:rPr>
+      </w:pPr>
+      <w:r>
+        <w:rPr>
+          <w:rFonts w:ascii="Times New Roman" w:hAnsi="Times New Roman" w:cs="Times New Roman"/>
+        </w:rPr>
+        <w:t xml:space="preserve">Perform sorting using both ascending and descending order. </w:t>
+      </w:r>
+    </w:p>
+    <w:p>
+      <w:pPr>
+        <w:pStyle w:val="ListParagraph"/>
+        <w:numPr>
+          <w:ilvl w:val="0"/>
+          <w:numId w:val="19"/>
+        </w:numPr>
+        <w:spacing w:before="240" w:after="240"/>
+        <w:rPr>
+          <w:rFonts w:ascii="Times New Roman" w:hAnsi="Times New Roman" w:cs="Times New Roman"/>
+        </w:rPr>
+      </w:pPr>
+      <w:r>
+        <w:rPr>
+          <w:rFonts w:ascii="Times New Roman" w:hAnsi="Times New Roman" w:cs="Times New Roman"/>
+        </w:rPr>
+        <w:t xml:space="preserve">Apply sorting on more than one attribute to understand priority-based ordering. </w:t>
+      </w:r>
+    </w:p>
+    <w:p>
+      <w:pPr>
+        <w:spacing w:before="240" w:after="240"/>
+        <w:rPr>
+          <w:rFonts w:ascii="Times New Roman" w:hAnsi="Times New Roman" w:cs="Times New Roman"/>
+        </w:rPr>
+      </w:pPr>
+      <w:r>
+        <w:rPr>
+          <w:rFonts w:ascii="Times New Roman" w:hAnsi="Times New Roman" w:cs="Times New Roman"/>
+          <w:b/>
+          <w:bCs/>
+        </w:rPr>
+        <w:t>Observation:</w:t>
+      </w:r>
+      <w:r>
+        <w:rPr>
+          <w:rFonts w:ascii="Times New Roman" w:hAnsi="Times New Roman" w:cs="Times New Roman"/>
+        </w:rPr>
+        <w:t xml:space="preserve"> Sorting is essential for reports, rankings, and ordered displays. </w:t>
+      </w:r>
+    </w:p>
+    <w:p>
+      <w:pPr>
+        <w:spacing w:before="240" w:after="240"/>
+        <w:rPr>
+          <w:rFonts w:ascii="Times New Roman" w:hAnsi="Times New Roman" w:cs="Times New Roman"/>
+        </w:rPr>
+      </w:pPr>
+      <w:r>
+        <w:rPr>
+          <w:rFonts w:ascii="Times New Roman" w:hAnsi="Times New Roman" w:cs="Times New Roman"/>
+          <w:b/>
+          <w:bCs/>
+        </w:rPr>
+        <w:t>Step 4:</w:t>
+      </w:r>
+      <w:r>
+        <w:rPr>
+          <w:rFonts w:ascii="Times New Roman" w:hAnsi="Times New Roman" w:cs="Times New Roman"/>
+        </w:rPr>
+        <w:t xml:space="preserve"> Grouping Data for Aggregation </w:t>
+      </w:r>
+    </w:p>
+    <w:p>
+      <w:pPr>
+        <w:pStyle w:val="ListParagraph"/>
+        <w:numPr>
+          <w:ilvl w:val="0"/>
+          <w:numId w:val="18"/>
+        </w:numPr>
+        <w:spacing w:before="240" w:after="240"/>
+        <w:rPr>
+          <w:rFonts w:ascii="Times New Roman" w:hAnsi="Times New Roman" w:cs="Times New Roman"/>
+        </w:rPr>
+      </w:pPr>
+      <w:r>
+        <w:rPr>
+          <w:rFonts w:ascii="Times New Roman" w:hAnsi="Times New Roman" w:cs="Times New Roman"/>
+        </w:rPr>
+        <w:t xml:space="preserve">Group records based on a common attribute such as product. </w:t>
+      </w:r>
+    </w:p>
+    <w:p>
+      <w:pPr>
+        <w:pStyle w:val="ListParagraph"/>
+        <w:numPr>
+          <w:ilvl w:val="0"/>
+          <w:numId w:val="18"/>
+        </w:numPr>
+        <w:spacing w:before="240" w:after="240"/>
+        <w:rPr>
+          <w:rFonts w:ascii="Times New Roman" w:hAnsi="Times New Roman" w:cs="Times New Roman"/>
+        </w:rPr>
+      </w:pPr>
+      <w:r>
+        <w:rPr>
+          <w:rFonts w:ascii="Times New Roman" w:hAnsi="Times New Roman" w:cs="Times New Roman"/>
+        </w:rPr>
+        <w:t xml:space="preserve">Calculate aggregate values like total sales for each group. </w:t>
+      </w:r>
+    </w:p>
+    <w:p>
+      <w:pPr>
+        <w:pStyle w:val="ListParagraph"/>
+        <w:numPr>
+          <w:ilvl w:val="0"/>
+          <w:numId w:val="18"/>
+        </w:numPr>
+        <w:spacing w:before="240" w:after="240"/>
+        <w:rPr>
+          <w:rFonts w:ascii="Times New Roman" w:hAnsi="Times New Roman" w:cs="Times New Roman"/>
+        </w:rPr>
+      </w:pPr>
+      <w:r>
+        <w:rPr>
+          <w:rFonts w:ascii="Times New Roman" w:hAnsi="Times New Roman" w:cs="Times New Roman"/>
+        </w:rPr>
+        <w:t xml:space="preserve">Analyze how multiple rows are combined into summarized results. </w:t>
+      </w:r>
+    </w:p>
+    <w:p>
+      <w:pPr>
+        <w:spacing w:before="240" w:after="240"/>
+        <w:rPr>
+          <w:rFonts w:ascii="Times New Roman" w:hAnsi="Times New Roman" w:cs="Times New Roman"/>
+        </w:rPr>
+      </w:pPr>
+      <w:r>
+        <w:rPr>
+          <w:rFonts w:ascii="Times New Roman" w:hAnsi="Times New Roman" w:cs="Times New Roman"/>
+          <w:b/>
+          <w:bCs/>
+        </w:rPr>
+        <w:t>Observation:</w:t>
+      </w:r>
+      <w:r>
+        <w:rPr>
+          <w:rFonts w:ascii="Times New Roman" w:hAnsi="Times New Roman" w:cs="Times New Roman"/>
+        </w:rPr>
+        <w:t xml:space="preserve"> Grouping transforms transactional data into analytical insights. </w:t>
+      </w:r>
+    </w:p>
+    <w:p>
+      <w:pPr>
+        <w:spacing w:before="240" w:after="240"/>
+        <w:rPr>
+          <w:rFonts w:ascii="Times New Roman" w:hAnsi="Times New Roman" w:cs="Times New Roman"/>
+        </w:rPr>
+      </w:pPr>
+      <w:r>
+        <w:rPr>
+          <w:rFonts w:ascii="Times New Roman" w:hAnsi="Times New Roman" w:cs="Times New Roman"/>
+          <w:b/>
+          <w:bCs/>
+        </w:rPr>
+        <w:t>Step 5:</w:t>
+      </w:r>
+      <w:r>
+        <w:rPr>
+          <w:rFonts w:ascii="Times New Roman" w:hAnsi="Times New Roman" w:cs="Times New Roman"/>
+        </w:rPr>
+        <w:t xml:space="preserve"> Applying Conditions on Aggregated Data </w:t>
+      </w:r>
+    </w:p>
+    <w:p>
+      <w:pPr>
+        <w:pStyle w:val="ListParagraph"/>
+        <w:numPr>
+          <w:ilvl w:val="0"/>
+          <w:numId w:val="21"/>
+        </w:numPr>
+        <w:spacing w:before="240" w:after="240"/>
+        <w:rPr>
+          <w:rFonts w:ascii="Times New Roman" w:hAnsi="Times New Roman" w:cs="Times New Roman"/>
+        </w:rPr>
+      </w:pPr>
+      <w:r>
+        <w:rPr>
+          <w:rFonts w:ascii="Times New Roman" w:hAnsi="Times New Roman" w:cs="Times New Roman"/>
+        </w:rPr>
+        <w:t xml:space="preserve">Apply conditions on grouped results to retrieve only those groups that satisfy specific aggregate criteria. </w:t>
+      </w:r>
+    </w:p>
+    <w:p>
+      <w:pPr>
+        <w:pStyle w:val="ListParagraph"/>
+        <w:numPr>
+          <w:ilvl w:val="0"/>
+          <w:numId w:val="21"/>
+        </w:numPr>
+        <w:spacing w:before="240" w:after="240"/>
+        <w:rPr>
+          <w:rFonts w:ascii="Times New Roman" w:hAnsi="Times New Roman" w:cs="Times New Roman"/>
+        </w:rPr>
+      </w:pPr>
+      <w:r>
+        <w:rPr>
+          <w:rFonts w:ascii="Times New Roman" w:hAnsi="Times New Roman" w:cs="Times New Roman"/>
+        </w:rPr>
+        <w:t>Compare the difference between row-level filtering and group-level filtering.</w:t>
+      </w:r>
+    </w:p>
+    <w:p>
+      <w:pPr>
+        <w:spacing w:before="240" w:after="240"/>
+        <w:rPr>
+          <w:rFonts w:ascii="Times New Roman" w:hAnsi="Times New Roman" w:cs="Times New Roman"/>
+        </w:rPr>
+      </w:pPr>
+      <w:r>
+        <w:rPr>
+          <w:rFonts w:ascii="Times New Roman" w:hAnsi="Times New Roman" w:cs="Times New Roman"/>
+          <w:b/>
+          <w:bCs/>
+        </w:rPr>
+        <w:t>Observation:</w:t>
+      </w:r>
+      <w:r>
+        <w:rPr>
+          <w:rFonts w:ascii="Times New Roman" w:hAnsi="Times New Roman" w:cs="Times New Roman"/>
+        </w:rPr>
+        <w:t xml:space="preserve"> Conditions applied after grouping allow refined analytical reporting.</w:t>
+      </w:r>
+    </w:p>
+    <w:p>
+      <w:pPr>
+        <w:spacing w:before="240" w:after="240"/>
+        <w:rPr>
+          <w:rFonts w:ascii="Times New Roman" w:hAnsi="Times New Roman" w:cs="Times New Roman"/>
+        </w:rPr>
+      </w:pPr>
+    </w:p>
+    <w:p>
+      <w:pPr>
+        <w:spacing w:before="240" w:after="240"/>
+        <w:rPr>
+          <w:rFonts w:ascii="Times New Roman" w:hAnsi="Times New Roman" w:cs="Times New Roman"/>
+        </w:rPr>
+      </w:pPr>
+    </w:p>
+    <w:p>
+      <w:pPr>
+        <w:spacing w:before="240" w:after="240"/>
+        <w:rPr>
+          <w:rFonts w:ascii="Times New Roman" w:hAnsi="Times New Roman" w:cs="Times New Roman"/>
+        </w:rPr>
+      </w:pPr>
+    </w:p>
+    <w:p>
+      <w:pPr>
+        <w:spacing w:before="240" w:after="240"/>
+        <w:rPr>
+          <w:rFonts w:ascii="Times New Roman" w:hAnsi="Times New Roman" w:cs="Times New Roman"/>
+        </w:rPr>
+      </w:pPr>
+    </w:p>
+    <w:p>
+      <w:pPr>
+        <w:spacing w:before="240" w:after="240"/>
+        <w:rPr>
+          <w:rFonts w:ascii="Times New Roman" w:hAnsi="Times New Roman" w:cs="Times New Roman"/>
+        </w:rPr>
+      </w:pPr>
+    </w:p>
+    <w:p>
+      <w:pPr>
+        <w:spacing w:before="240" w:after="240"/>
+        <w:rPr>
+          <w:rFonts w:ascii="Times New Roman" w:hAnsi="Times New Roman" w:cs="Times New Roman"/>
+        </w:rPr>
+      </w:pPr>
+    </w:p>
+    <w:p>
+      <w:pPr>
+        <w:spacing w:before="240" w:after="240"/>
+        <w:rPr>
+          <w:rFonts w:ascii="Times New Roman" w:hAnsi="Times New Roman" w:cs="Times New Roman"/>
+        </w:rPr>
+      </w:pPr>
+      <w:r>
+        <w:rPr>
+          <w:rFonts w:ascii="Times New Roman" w:hAnsi="Times New Roman" w:cs="Times New Roman"/>
+        </w:rPr>
+        <w:t xml:space="preserve"> </w:t>
+      </w:r>
+      <w:r>
+        <w:rPr>
+          <w:rFonts w:ascii="Times New Roman" w:hAnsi="Times New Roman" w:cs="Times New Roman"/>
+          <w:b/>
+          <w:bCs/>
+        </w:rPr>
+        <w:t>Step 6:</w:t>
+      </w:r>
+      <w:r>
+        <w:rPr>
+          <w:rFonts w:ascii="Times New Roman" w:hAnsi="Times New Roman" w:cs="Times New Roman"/>
+        </w:rPr>
+        <w:t xml:space="preserve"> Conceptual Understanding of Filtering vs Aggregation Conditions </w:t>
+      </w:r>
+    </w:p>
+    <w:p>
+      <w:pPr>
+        <w:pStyle w:val="ListParagraph"/>
+        <w:numPr>
+          <w:ilvl w:val="0"/>
+          <w:numId w:val="22"/>
+        </w:numPr>
+        <w:spacing w:before="240" w:after="240"/>
+        <w:rPr>
+          <w:rFonts w:ascii="Times New Roman" w:hAnsi="Times New Roman" w:cs="Times New Roman"/>
+        </w:rPr>
+      </w:pPr>
+      <w:r>
+        <w:rPr>
+          <w:rFonts w:ascii="Times New Roman" w:hAnsi="Times New Roman" w:cs="Times New Roman"/>
+        </w:rPr>
+        <w:t>Analyze scenarios where conditions are incorrectly applied before grouping.</w:t>
+      </w:r>
+    </w:p>
+    <w:p>
+      <w:pPr>
+        <w:pStyle w:val="ListParagraph"/>
+        <w:numPr>
+          <w:ilvl w:val="0"/>
+          <w:numId w:val="22"/>
+        </w:numPr>
+        <w:spacing w:before="240" w:after="240"/>
+        <w:rPr>
+          <w:rFonts w:ascii="Times New Roman" w:hAnsi="Times New Roman" w:cs="Times New Roman"/>
+        </w:rPr>
+      </w:pPr>
+      <w:r>
+        <w:rPr>
+          <w:rFonts w:ascii="Times New Roman" w:hAnsi="Times New Roman" w:cs="Times New Roman"/>
+        </w:rPr>
+        <w:t xml:space="preserve">Correctly apply conditions after grouping to avoid logical errors. </w:t>
+      </w:r>
+    </w:p>
+    <w:p>
+      <w:pPr>
+        <w:spacing w:before="240" w:after="240"/>
+        <w:rPr>
+          <w:rFonts w:ascii="Times New Roman" w:hAnsi="Times New Roman" w:cs="Times New Roman"/>
+        </w:rPr>
+      </w:pPr>
+      <w:r>
+        <w:rPr>
+          <w:rFonts w:ascii="Times New Roman" w:hAnsi="Times New Roman" w:cs="Times New Roman"/>
+          <w:b/>
+          <w:bCs/>
+        </w:rPr>
+        <w:t>Observation:</w:t>
+      </w:r>
+      <w:r>
+        <w:rPr>
+          <w:rFonts w:ascii="Times New Roman" w:hAnsi="Times New Roman" w:cs="Times New Roman"/>
+        </w:rPr>
+        <w:t xml:space="preserve"> Understanding execution order prevents common SQL mistakes frequently tested in interviews.</w:t>
+      </w:r>
     </w:p>
     <w:p>
       <w:pPr>
@@ -583,8 +1593,8 @@
           <w:szCs w:val="26"/>
         </w:rPr>
       </w:pPr>
-      <w:bookmarkStart w:id="5" w:name="_h5jdij95aa1x" w:colFirst="0" w:colLast="0"/>
-      <w:bookmarkEnd w:id="5"/>
+      <w:bookmarkStart w:id="4" w:name="_h5jdij95aa1x" w:colFirst="0" w:colLast="0"/>
+      <w:bookmarkEnd w:id="4"/>
       <w:r>
         <w:rPr>
           <w:rFonts w:ascii="Times New Roman" w:hAnsi="Times New Roman" w:cs="Times New Roman"/>
@@ -620,8 +1630,8 @@
           <w:szCs w:val="20"/>
         </w:rPr>
       </w:pPr>
-      <w:bookmarkStart w:id="6" w:name="_w3f52l5ecdc" w:colFirst="0" w:colLast="0"/>
-      <w:bookmarkEnd w:id="6"/>
+      <w:bookmarkStart w:id="5" w:name="_w3f52l5ecdc" w:colFirst="0" w:colLast="0"/>
+      <w:bookmarkEnd w:id="5"/>
       <w:r>
         <w:rPr>
           <w:rFonts w:ascii="Times New Roman" w:hAnsi="Times New Roman" w:cs="Times New Roman"/>
@@ -665,60 +1675,24 @@
           <w:sz w:val="20"/>
           <w:szCs w:val="20"/>
         </w:rPr>
-        <w:t xml:space="preserve">    </w:t>
-      </w:r>
-      <w:proofErr w:type="spellStart"/>
-      <w:r>
-        <w:rPr>
-          <w:rFonts w:ascii="Times New Roman" w:hAnsi="Times New Roman" w:cs="Times New Roman"/>
-          <w:sz w:val="20"/>
-          <w:szCs w:val="20"/>
-        </w:rPr>
-        <w:t>order_id</w:t>
-      </w:r>
-      <w:proofErr w:type="spellEnd"/>
-      <w:r>
-        <w:rPr>
-          <w:rFonts w:ascii="Times New Roman" w:hAnsi="Times New Roman" w:cs="Times New Roman"/>
-          <w:sz w:val="20"/>
-          <w:szCs w:val="20"/>
-        </w:rPr>
-        <w:t xml:space="preserve"> SERIAL PRIMARY KEY,</w:t>
-      </w:r>
-    </w:p>
-    <w:p>
-      <w:pPr>
-        <w:rPr>
-          <w:rFonts w:ascii="Times New Roman" w:hAnsi="Times New Roman" w:cs="Times New Roman"/>
-          <w:sz w:val="20"/>
-          <w:szCs w:val="20"/>
-        </w:rPr>
-      </w:pPr>
-      <w:r>
-        <w:rPr>
-          <w:rFonts w:ascii="Times New Roman" w:hAnsi="Times New Roman" w:cs="Times New Roman"/>
-          <w:sz w:val="20"/>
-          <w:szCs w:val="20"/>
-        </w:rPr>
-        <w:t xml:space="preserve">    </w:t>
-      </w:r>
-      <w:proofErr w:type="spellStart"/>
-      <w:r>
-        <w:rPr>
-          <w:rFonts w:ascii="Times New Roman" w:hAnsi="Times New Roman" w:cs="Times New Roman"/>
-          <w:sz w:val="20"/>
-          <w:szCs w:val="20"/>
-        </w:rPr>
-        <w:t>customer_name</w:t>
-      </w:r>
-      <w:proofErr w:type="spellEnd"/>
-      <w:r>
-        <w:rPr>
-          <w:rFonts w:ascii="Times New Roman" w:hAnsi="Times New Roman" w:cs="Times New Roman"/>
-          <w:sz w:val="20"/>
-          <w:szCs w:val="20"/>
-        </w:rPr>
-        <w:t xml:space="preserve"> </w:t>
+        <w:t xml:space="preserve">    order_id SERIAL PRIMARY KEY,</w:t>
+      </w:r>
+    </w:p>
+    <w:p>
+      <w:pPr>
+        <w:rPr>
+          <w:rFonts w:ascii="Times New Roman" w:hAnsi="Times New Roman" w:cs="Times New Roman"/>
+          <w:sz w:val="20"/>
+          <w:szCs w:val="20"/>
+        </w:rPr>
+      </w:pPr>
+      <w:r>
+        <w:rPr>
+          <w:rFonts w:ascii="Times New Roman" w:hAnsi="Times New Roman" w:cs="Times New Roman"/>
+          <w:sz w:val="20"/>
+          <w:szCs w:val="20"/>
+        </w:rPr>
+        <w:t xml:space="preserve">    customer_name </w:t>
       </w:r>
       <w:proofErr w:type="gramStart"/>
       <w:r>
@@ -840,25 +1814,7 @@
           <w:sz w:val="20"/>
           <w:szCs w:val="20"/>
         </w:rPr>
-        <w:t xml:space="preserve">    </w:t>
-      </w:r>
-      <w:proofErr w:type="spellStart"/>
-      <w:r>
-        <w:rPr>
-          <w:rFonts w:ascii="Times New Roman" w:hAnsi="Times New Roman" w:cs="Times New Roman"/>
-          <w:sz w:val="20"/>
-          <w:szCs w:val="20"/>
-        </w:rPr>
-        <w:t>order_date</w:t>
-      </w:r>
-      <w:proofErr w:type="spellEnd"/>
-      <w:r>
-        <w:rPr>
-          <w:rFonts w:ascii="Times New Roman" w:hAnsi="Times New Roman" w:cs="Times New Roman"/>
-          <w:sz w:val="20"/>
-          <w:szCs w:val="20"/>
-        </w:rPr>
-        <w:t xml:space="preserve"> DATE</w:t>
+        <w:t xml:space="preserve">    order_date DATE</w:t>
       </w:r>
     </w:p>
     <w:p>
@@ -901,43 +1857,7 @@
           <w:sz w:val="20"/>
           <w:szCs w:val="20"/>
         </w:rPr>
-        <w:t>INSERT INTO orders (</w:t>
-      </w:r>
-      <w:proofErr w:type="spellStart"/>
-      <w:r>
-        <w:rPr>
-          <w:rFonts w:ascii="Times New Roman" w:hAnsi="Times New Roman" w:cs="Times New Roman"/>
-          <w:sz w:val="20"/>
-          <w:szCs w:val="20"/>
-        </w:rPr>
-        <w:t>customer_name</w:t>
-      </w:r>
-      <w:proofErr w:type="spellEnd"/>
-      <w:r>
-        <w:rPr>
-          <w:rFonts w:ascii="Times New Roman" w:hAnsi="Times New Roman" w:cs="Times New Roman"/>
-          <w:sz w:val="20"/>
-          <w:szCs w:val="20"/>
-        </w:rPr>
-        <w:t xml:space="preserve">, product, quantity, price, </w:t>
-      </w:r>
-      <w:proofErr w:type="spellStart"/>
-      <w:r>
-        <w:rPr>
-          <w:rFonts w:ascii="Times New Roman" w:hAnsi="Times New Roman" w:cs="Times New Roman"/>
-          <w:sz w:val="20"/>
-          <w:szCs w:val="20"/>
-        </w:rPr>
-        <w:t>order_date</w:t>
-      </w:r>
-      <w:proofErr w:type="spellEnd"/>
-      <w:r>
-        <w:rPr>
-          <w:rFonts w:ascii="Times New Roman" w:hAnsi="Times New Roman" w:cs="Times New Roman"/>
-          <w:sz w:val="20"/>
-          <w:szCs w:val="20"/>
-        </w:rPr>
-        <w:t>) VALUES</w:t>
+        <w:t>INSERT INTO orders (customer_name, product, quantity, price, order_date) VALUES</w:t>
       </w:r>
     </w:p>
     <w:p>
@@ -1074,38 +1994,6 @@
           <w:rFonts w:ascii="Times New Roman" w:hAnsi="Times New Roman" w:cs="Times New Roman"/>
           <w:sz w:val="20"/>
           <w:szCs w:val="20"/>
-        </w:rPr>
-      </w:pPr>
-    </w:p>
-    <w:p>
-      <w:pPr>
-        <w:rPr>
-          <w:rFonts w:ascii="Times New Roman" w:hAnsi="Times New Roman" w:cs="Times New Roman"/>
-          <w:noProof/>
-        </w:rPr>
-      </w:pPr>
-    </w:p>
-    <w:p>
-      <w:pPr>
-        <w:rPr>
-          <w:rFonts w:ascii="Times New Roman" w:hAnsi="Times New Roman" w:cs="Times New Roman"/>
-          <w:noProof/>
-        </w:rPr>
-      </w:pPr>
-    </w:p>
-    <w:p>
-      <w:pPr>
-        <w:rPr>
-          <w:rFonts w:ascii="Times New Roman" w:hAnsi="Times New Roman" w:cs="Times New Roman"/>
-          <w:noProof/>
-        </w:rPr>
-      </w:pPr>
-    </w:p>
-    <w:p>
-      <w:pPr>
-        <w:rPr>
-          <w:rFonts w:ascii="Times New Roman" w:hAnsi="Times New Roman" w:cs="Times New Roman"/>
-          <w:noProof/>
         </w:rPr>
       </w:pPr>
     </w:p>
@@ -1163,15 +2051,6 @@
     </w:p>
     <w:p>
       <w:pPr>
-        <w:rPr>
-          <w:rFonts w:ascii="Times New Roman" w:hAnsi="Times New Roman" w:cs="Times New Roman"/>
-          <w:sz w:val="20"/>
-          <w:szCs w:val="20"/>
-        </w:rPr>
-      </w:pPr>
-    </w:p>
-    <w:p>
-      <w:pPr>
         <w:pStyle w:val="Heading4"/>
         <w:keepNext w:val="0"/>
         <w:keepLines w:val="0"/>
@@ -1185,9 +2064,15 @@
           <w:szCs w:val="22"/>
         </w:rPr>
       </w:pPr>
-      <w:bookmarkStart w:id="7" w:name="_ydsyluay5ew5" w:colFirst="0" w:colLast="0"/>
-      <w:bookmarkEnd w:id="7"/>
-      <w:r>
+      <w:bookmarkStart w:id="6" w:name="_ydsyluay5ew5" w:colFirst="0" w:colLast="0"/>
+      <w:bookmarkEnd w:id="6"/>
+    </w:p>
+    <w:p>
+      <w:pPr>
+        <w:pStyle w:val="Heading4"/>
+        <w:keepNext w:val="0"/>
+        <w:keepLines w:val="0"/>
+        <w:spacing w:before="240" w:after="40"/>
         <w:rPr>
           <w:rFonts w:ascii="Times New Roman" w:hAnsi="Times New Roman" w:cs="Times New Roman"/>
           <w:b/>
@@ -1196,15 +2081,128 @@
           <w:sz w:val="22"/>
           <w:szCs w:val="22"/>
         </w:rPr>
+      </w:pPr>
+    </w:p>
+    <w:p>
+      <w:pPr>
+        <w:pStyle w:val="Heading4"/>
+        <w:keepNext w:val="0"/>
+        <w:keepLines w:val="0"/>
+        <w:spacing w:before="240" w:after="40"/>
+        <w:rPr>
+          <w:rFonts w:ascii="Times New Roman" w:hAnsi="Times New Roman" w:cs="Times New Roman"/>
+          <w:b/>
+          <w:bCs/>
+          <w:color w:val="000000"/>
+          <w:sz w:val="22"/>
+          <w:szCs w:val="22"/>
+        </w:rPr>
+      </w:pPr>
+    </w:p>
+    <w:p>
+      <w:pPr>
+        <w:pStyle w:val="Heading4"/>
+        <w:keepNext w:val="0"/>
+        <w:keepLines w:val="0"/>
+        <w:spacing w:before="240" w:after="40"/>
+        <w:rPr>
+          <w:rFonts w:ascii="Times New Roman" w:hAnsi="Times New Roman" w:cs="Times New Roman"/>
+          <w:b/>
+          <w:bCs/>
+          <w:color w:val="000000"/>
+          <w:sz w:val="22"/>
+          <w:szCs w:val="22"/>
+        </w:rPr>
+      </w:pPr>
+    </w:p>
+    <w:p>
+      <w:pPr>
+        <w:pStyle w:val="Heading4"/>
+        <w:keepNext w:val="0"/>
+        <w:keepLines w:val="0"/>
+        <w:spacing w:before="240" w:after="40"/>
+        <w:rPr>
+          <w:rFonts w:ascii="Times New Roman" w:hAnsi="Times New Roman" w:cs="Times New Roman"/>
+          <w:b/>
+          <w:bCs/>
+          <w:color w:val="000000"/>
+          <w:sz w:val="22"/>
+          <w:szCs w:val="22"/>
+        </w:rPr>
+      </w:pPr>
+    </w:p>
+    <w:p>
+      <w:pPr>
+        <w:pStyle w:val="Heading4"/>
+        <w:keepNext w:val="0"/>
+        <w:keepLines w:val="0"/>
+        <w:spacing w:before="240" w:after="40"/>
+        <w:rPr>
+          <w:rFonts w:ascii="Times New Roman" w:hAnsi="Times New Roman" w:cs="Times New Roman"/>
+          <w:b/>
+          <w:bCs/>
+          <w:color w:val="000000"/>
+          <w:sz w:val="22"/>
+          <w:szCs w:val="22"/>
+        </w:rPr>
+      </w:pPr>
+    </w:p>
+    <w:p>
+      <w:pPr>
+        <w:pStyle w:val="Heading4"/>
+        <w:keepNext w:val="0"/>
+        <w:keepLines w:val="0"/>
+        <w:spacing w:before="240" w:after="40"/>
+        <w:rPr>
+          <w:rFonts w:ascii="Times New Roman" w:hAnsi="Times New Roman" w:cs="Times New Roman"/>
+          <w:b/>
+          <w:bCs/>
+          <w:color w:val="000000"/>
+          <w:sz w:val="22"/>
+          <w:szCs w:val="22"/>
+        </w:rPr>
+      </w:pPr>
+    </w:p>
+    <w:p>
+      <w:pPr>
+        <w:pStyle w:val="Heading4"/>
+        <w:keepNext w:val="0"/>
+        <w:keepLines w:val="0"/>
+        <w:spacing w:before="240" w:after="40"/>
+        <w:rPr>
+          <w:rFonts w:ascii="Times New Roman" w:hAnsi="Times New Roman" w:cs="Times New Roman"/>
+          <w:b/>
+          <w:bCs/>
+          <w:color w:val="000000"/>
+          <w:sz w:val="22"/>
+          <w:szCs w:val="22"/>
+        </w:rPr>
+      </w:pPr>
+      <w:r>
+        <w:rPr>
+          <w:rFonts w:ascii="Times New Roman" w:hAnsi="Times New Roman" w:cs="Times New Roman"/>
+          <w:b/>
+          <w:bCs/>
+          <w:color w:val="000000"/>
+          <w:sz w:val="22"/>
+          <w:szCs w:val="22"/>
+        </w:rPr>
         <w:t>Step 2: Filtering Data Using Conditions</w:t>
       </w:r>
     </w:p>
     <w:p>
       <w:pPr>
-        <w:rPr>
-          <w:rFonts w:ascii="Times New Roman" w:hAnsi="Times New Roman" w:cs="Times New Roman"/>
-          <w:sz w:val="20"/>
-          <w:szCs w:val="20"/>
+        <w:pStyle w:val="Heading4"/>
+        <w:keepNext w:val="0"/>
+        <w:keepLines w:val="0"/>
+        <w:spacing w:before="240" w:after="40"/>
+        <w:rPr>
+          <w:rFonts w:ascii="Times New Roman" w:hAnsi="Times New Roman" w:cs="Times New Roman"/>
+          <w:b/>
+          <w:bCs/>
+          <w:color w:val="000000"/>
+          <w:sz w:val="22"/>
+          <w:szCs w:val="22"/>
         </w:rPr>
       </w:pPr>
       <w:r>
@@ -1306,8 +2304,8 @@
           <w:szCs w:val="22"/>
         </w:rPr>
       </w:pPr>
-      <w:bookmarkStart w:id="8" w:name="_fa0f5okzyizv" w:colFirst="0" w:colLast="0"/>
-      <w:bookmarkEnd w:id="8"/>
+      <w:bookmarkStart w:id="7" w:name="_fa0f5okzyizv" w:colFirst="0" w:colLast="0"/>
+      <w:bookmarkEnd w:id="7"/>
       <w:r>
         <w:rPr>
           <w:rFonts w:ascii="Times New Roman" w:hAnsi="Times New Roman" w:cs="Times New Roman"/>
@@ -1334,43 +2332,7 @@
           <w:sz w:val="20"/>
           <w:szCs w:val="20"/>
         </w:rPr>
-        <w:t xml:space="preserve">SELECT </w:t>
-      </w:r>
-      <w:proofErr w:type="spellStart"/>
-      <w:r>
-        <w:rPr>
-          <w:rFonts w:ascii="Times New Roman" w:hAnsi="Times New Roman" w:cs="Times New Roman"/>
-          <w:sz w:val="20"/>
-          <w:szCs w:val="20"/>
-        </w:rPr>
-        <w:t>order_id</w:t>
-      </w:r>
-      <w:proofErr w:type="spellEnd"/>
-      <w:r>
-        <w:rPr>
-          <w:rFonts w:ascii="Times New Roman" w:hAnsi="Times New Roman" w:cs="Times New Roman"/>
-          <w:sz w:val="20"/>
-          <w:szCs w:val="20"/>
-        </w:rPr>
-        <w:t xml:space="preserve">, </w:t>
-      </w:r>
-      <w:proofErr w:type="spellStart"/>
-      <w:r>
-        <w:rPr>
-          <w:rFonts w:ascii="Times New Roman" w:hAnsi="Times New Roman" w:cs="Times New Roman"/>
-          <w:sz w:val="20"/>
-          <w:szCs w:val="20"/>
-        </w:rPr>
-        <w:t>customer_name</w:t>
-      </w:r>
-      <w:proofErr w:type="spellEnd"/>
-      <w:r>
-        <w:rPr>
-          <w:rFonts w:ascii="Times New Roman" w:hAnsi="Times New Roman" w:cs="Times New Roman"/>
-          <w:sz w:val="20"/>
-          <w:szCs w:val="20"/>
-        </w:rPr>
-        <w:t>, product, price</w:t>
+        <w:t>SELECT order_id, customer_name, product, price</w:t>
       </w:r>
       <w:r>
         <w:rPr>
@@ -1475,109 +2437,11 @@
           <w:rFonts w:ascii="Times New Roman" w:hAnsi="Times New Roman" w:cs="Times New Roman"/>
         </w:rPr>
       </w:pPr>
-    </w:p>
-    <w:p>
-      <w:pPr>
-        <w:rPr>
-          <w:rFonts w:ascii="Times New Roman" w:hAnsi="Times New Roman" w:cs="Times New Roman"/>
-        </w:rPr>
-      </w:pPr>
-    </w:p>
-    <w:p>
-      <w:pPr>
-        <w:rPr>
-          <w:rFonts w:ascii="Times New Roman" w:hAnsi="Times New Roman" w:cs="Times New Roman"/>
-        </w:rPr>
-      </w:pPr>
-    </w:p>
-    <w:p>
-      <w:pPr>
-        <w:rPr>
-          <w:rFonts w:ascii="Times New Roman" w:hAnsi="Times New Roman" w:cs="Times New Roman"/>
-        </w:rPr>
-      </w:pPr>
-    </w:p>
-    <w:p>
-      <w:pPr>
-        <w:rPr>
-          <w:rFonts w:ascii="Times New Roman" w:hAnsi="Times New Roman" w:cs="Times New Roman"/>
-        </w:rPr>
-      </w:pPr>
-    </w:p>
-    <w:p>
-      <w:pPr>
-        <w:rPr>
-          <w:rFonts w:ascii="Times New Roman" w:hAnsi="Times New Roman" w:cs="Times New Roman"/>
-        </w:rPr>
-      </w:pPr>
-    </w:p>
-    <w:p>
-      <w:pPr>
-        <w:rPr>
-          <w:rFonts w:ascii="Times New Roman" w:hAnsi="Times New Roman" w:cs="Times New Roman"/>
-        </w:rPr>
-      </w:pPr>
-    </w:p>
-    <w:p>
-      <w:pPr>
-        <w:rPr>
-          <w:rFonts w:ascii="Times New Roman" w:hAnsi="Times New Roman" w:cs="Times New Roman"/>
-        </w:rPr>
-      </w:pPr>
-    </w:p>
-    <w:p>
-      <w:pPr>
-        <w:rPr>
-          <w:rFonts w:ascii="Times New Roman" w:hAnsi="Times New Roman" w:cs="Times New Roman"/>
-        </w:rPr>
-      </w:pPr>
-    </w:p>
-    <w:p>
-      <w:pPr>
-        <w:rPr>
-          <w:rFonts w:ascii="Times New Roman" w:hAnsi="Times New Roman" w:cs="Times New Roman"/>
-        </w:rPr>
-      </w:pPr>
-    </w:p>
-    <w:p>
-      <w:pPr>
-        <w:rPr>
-          <w:rFonts w:ascii="Times New Roman" w:hAnsi="Times New Roman" w:cs="Times New Roman"/>
-        </w:rPr>
-      </w:pPr>
-    </w:p>
-    <w:p>
-      <w:pPr>
-        <w:rPr>
-          <w:rFonts w:ascii="Times New Roman" w:hAnsi="Times New Roman" w:cs="Times New Roman"/>
-        </w:rPr>
-      </w:pPr>
-    </w:p>
-    <w:p>
-      <w:pPr>
-        <w:rPr>
-          <w:rFonts w:ascii="Times New Roman" w:hAnsi="Times New Roman" w:cs="Times New Roman"/>
-        </w:rPr>
-      </w:pPr>
-      <w:r>
-        <w:rPr>
-          <w:rFonts w:ascii="Times New Roman" w:hAnsi="Times New Roman" w:cs="Times New Roman"/>
-        </w:rPr>
-        <w:t xml:space="preserve">SELECT </w:t>
-      </w:r>
-      <w:proofErr w:type="spellStart"/>
-      <w:r>
-        <w:rPr>
-          <w:rFonts w:ascii="Times New Roman" w:hAnsi="Times New Roman" w:cs="Times New Roman"/>
-        </w:rPr>
-        <w:t>customer_name</w:t>
-      </w:r>
-      <w:proofErr w:type="spellEnd"/>
-      <w:r>
-        <w:rPr>
-          <w:rFonts w:ascii="Times New Roman" w:hAnsi="Times New Roman" w:cs="Times New Roman"/>
-        </w:rPr>
-        <w:t>, product, price, quantity</w:t>
+      <w:r>
+        <w:rPr>
+          <w:rFonts w:ascii="Times New Roman" w:hAnsi="Times New Roman" w:cs="Times New Roman"/>
+        </w:rPr>
+        <w:t>SELECT customer_name, product, price, quantity</w:t>
       </w:r>
       <w:r>
         <w:rPr>
@@ -1603,54 +2467,6 @@
           <w:rFonts w:ascii="Times New Roman" w:hAnsi="Times New Roman" w:cs="Times New Roman"/>
         </w:rPr>
         <w:t>ORDER BY product ASC, price DESC;</w:t>
-      </w:r>
-    </w:p>
-    <w:p>
-      <w:pPr>
-        <w:rPr>
-          <w:rFonts w:ascii="Times New Roman" w:hAnsi="Times New Roman" w:cs="Times New Roman"/>
-        </w:rPr>
-      </w:pPr>
-      <w:r>
-        <w:rPr>
-          <w:rFonts w:ascii="Times New Roman" w:hAnsi="Times New Roman" w:cs="Times New Roman"/>
-          <w:noProof/>
-        </w:rPr>
-        <w:drawing>
-          <wp:inline distT="0" distB="0" distL="0" distR="0" wp14:anchorId="49245CA9" wp14:editId="5614E1A4">
-            <wp:extent cx="4541520" cy="1931207"/>
-            <wp:effectExtent l="0" t="0" r="0" b="0"/>
-            <wp:docPr id="40177228" name="Picture 1"/>
-            <wp:cNvGraphicFramePr>
-              <a:graphicFrameLocks xmlns:a="http://schemas.openxmlformats.org/drawingml/2006/main" noChangeAspect="1"/>
-            </wp:cNvGraphicFramePr>
-            <a:graphic xmlns:a="http://schemas.openxmlformats.org/drawingml/2006/main">
-              <a:graphicData uri="http://schemas.openxmlformats.org/drawingml/2006/picture">
-                <pic:pic xmlns:pic="http://schemas.openxmlformats.org/drawingml/2006/picture">
-                  <pic:nvPicPr>
-                    <pic:cNvPr id="40177228" name=""/>
-                    <pic:cNvPicPr/>
-                  </pic:nvPicPr>
-                  <pic:blipFill>
-                    <a:blip r:embed="rId10"/>
-                    <a:stretch>
-                      <a:fillRect/>
-                    </a:stretch>
-                  </pic:blipFill>
-                  <pic:spPr>
-                    <a:xfrm>
-                      <a:off x="0" y="0"/>
-                      <a:ext cx="4554749" cy="1936833"/>
-                    </a:xfrm>
-                    <a:prstGeom prst="rect">
-                      <a:avLst/>
-                    </a:prstGeom>
-                  </pic:spPr>
-                </pic:pic>
-              </a:graphicData>
-            </a:graphic>
-          </wp:inline>
-        </w:drawing>
       </w:r>
     </w:p>
     <w:p>
@@ -1668,8 +2484,8 @@
           <w:szCs w:val="22"/>
         </w:rPr>
       </w:pPr>
-      <w:bookmarkStart w:id="9" w:name="_8v7mk8vd6u19" w:colFirst="0" w:colLast="0"/>
-      <w:bookmarkEnd w:id="9"/>
+      <w:bookmarkStart w:id="8" w:name="_8v7mk8vd6u19" w:colFirst="0" w:colLast="0"/>
+      <w:bookmarkEnd w:id="8"/>
       <w:r>
         <w:rPr>
           <w:rFonts w:ascii="Times New Roman" w:hAnsi="Times New Roman" w:cs="Times New Roman"/>
@@ -1731,18 +2547,8 @@
           <w:sz w:val="20"/>
           <w:szCs w:val="20"/>
         </w:rPr>
-        <w:t xml:space="preserve">price * quantity) AS </w:t>
-      </w:r>
-      <w:proofErr w:type="spellStart"/>
-      <w:r>
-        <w:rPr>
-          <w:rFonts w:ascii="Times New Roman" w:hAnsi="Times New Roman" w:cs="Times New Roman"/>
-          <w:sz w:val="20"/>
-          <w:szCs w:val="20"/>
-        </w:rPr>
-        <w:t>total_sales</w:t>
-      </w:r>
-      <w:proofErr w:type="spellEnd"/>
+        <w:t>price * quantity) AS total_sales</w:t>
+      </w:r>
     </w:p>
     <w:p>
       <w:pPr>
@@ -1809,7 +2615,7 @@
                     <pic:cNvPicPr/>
                   </pic:nvPicPr>
                   <pic:blipFill>
-                    <a:blip r:embed="rId11"/>
+                    <a:blip r:embed="rId10"/>
                     <a:stretch>
                       <a:fillRect/>
                     </a:stretch>
@@ -1834,162 +2640,224 @@
       <w:pPr>
         <w:rPr>
           <w:rFonts w:ascii="Times New Roman" w:hAnsi="Times New Roman" w:cs="Times New Roman"/>
+          <w:sz w:val="20"/>
+          <w:szCs w:val="20"/>
+        </w:rPr>
+      </w:pPr>
+    </w:p>
+    <w:p>
+      <w:pPr>
+        <w:rPr>
+          <w:rFonts w:ascii="Times New Roman" w:hAnsi="Times New Roman" w:cs="Times New Roman"/>
+          <w:sz w:val="20"/>
+          <w:szCs w:val="20"/>
+        </w:rPr>
+      </w:pPr>
+    </w:p>
+    <w:p>
+      <w:pPr>
+        <w:rPr>
+          <w:rFonts w:ascii="Times New Roman" w:hAnsi="Times New Roman" w:cs="Times New Roman"/>
+          <w:sz w:val="20"/>
+          <w:szCs w:val="20"/>
+        </w:rPr>
+      </w:pPr>
+    </w:p>
+    <w:p>
+      <w:pPr>
+        <w:rPr>
+          <w:rFonts w:ascii="Times New Roman" w:hAnsi="Times New Roman" w:cs="Times New Roman"/>
+          <w:sz w:val="20"/>
+          <w:szCs w:val="20"/>
+        </w:rPr>
+      </w:pPr>
+    </w:p>
+    <w:p>
+      <w:pPr>
+        <w:rPr>
+          <w:rFonts w:ascii="Times New Roman" w:hAnsi="Times New Roman" w:cs="Times New Roman"/>
+          <w:sz w:val="20"/>
+          <w:szCs w:val="20"/>
+        </w:rPr>
+      </w:pPr>
+    </w:p>
+    <w:p>
+      <w:pPr>
+        <w:rPr>
+          <w:rFonts w:ascii="Times New Roman" w:hAnsi="Times New Roman" w:cs="Times New Roman"/>
+          <w:sz w:val="20"/>
+          <w:szCs w:val="20"/>
+        </w:rPr>
+      </w:pPr>
+    </w:p>
+    <w:p>
+      <w:pPr>
+        <w:rPr>
+          <w:rFonts w:ascii="Times New Roman" w:hAnsi="Times New Roman" w:cs="Times New Roman"/>
+          <w:sz w:val="20"/>
+          <w:szCs w:val="20"/>
+        </w:rPr>
+      </w:pPr>
+    </w:p>
+    <w:p>
+      <w:pPr>
+        <w:rPr>
+          <w:rFonts w:ascii="Times New Roman" w:hAnsi="Times New Roman" w:cs="Times New Roman"/>
+          <w:sz w:val="20"/>
+          <w:szCs w:val="20"/>
+        </w:rPr>
+      </w:pPr>
+    </w:p>
+    <w:p>
+      <w:pPr>
+        <w:rPr>
+          <w:rFonts w:ascii="Times New Roman" w:hAnsi="Times New Roman" w:cs="Times New Roman"/>
           <w:b/>
           <w:bCs/>
           <w:color w:val="000000"/>
         </w:rPr>
       </w:pPr>
-      <w:bookmarkStart w:id="10" w:name="_hj06aaktq7p9" w:colFirst="0" w:colLast="0"/>
+      <w:bookmarkStart w:id="9" w:name="_hj06aaktq7p9" w:colFirst="0" w:colLast="0"/>
+      <w:bookmarkEnd w:id="9"/>
+    </w:p>
+    <w:p>
+      <w:pPr>
+        <w:rPr>
+          <w:rFonts w:ascii="Times New Roman" w:hAnsi="Times New Roman" w:cs="Times New Roman"/>
+        </w:rPr>
+      </w:pPr>
+      <w:r>
+        <w:rPr>
+          <w:rFonts w:ascii="Times New Roman" w:hAnsi="Times New Roman" w:cs="Times New Roman"/>
+          <w:b/>
+          <w:bCs/>
+          <w:color w:val="000000"/>
+        </w:rPr>
+        <w:t>Step 5: Applying Conditions on Aggregated Data</w:t>
+      </w:r>
+    </w:p>
+    <w:p>
+      <w:pPr>
+        <w:rPr>
+          <w:rFonts w:ascii="Times New Roman" w:hAnsi="Times New Roman" w:cs="Times New Roman"/>
+          <w:sz w:val="20"/>
+          <w:szCs w:val="20"/>
+        </w:rPr>
+      </w:pPr>
+      <w:r>
+        <w:rPr>
+          <w:rFonts w:ascii="Times New Roman" w:hAnsi="Times New Roman" w:cs="Times New Roman"/>
+          <w:sz w:val="20"/>
+          <w:szCs w:val="20"/>
+        </w:rPr>
+        <w:t>SELECT product,</w:t>
+      </w:r>
+    </w:p>
+    <w:p>
+      <w:pPr>
+        <w:rPr>
+          <w:rFonts w:ascii="Times New Roman" w:hAnsi="Times New Roman" w:cs="Times New Roman"/>
+          <w:sz w:val="20"/>
+          <w:szCs w:val="20"/>
+        </w:rPr>
+      </w:pPr>
+      <w:r>
+        <w:rPr>
+          <w:rFonts w:ascii="Times New Roman" w:hAnsi="Times New Roman" w:cs="Times New Roman"/>
+          <w:sz w:val="20"/>
+          <w:szCs w:val="20"/>
+        </w:rPr>
+        <w:t xml:space="preserve">       </w:t>
+      </w:r>
+      <w:proofErr w:type="gramStart"/>
+      <w:r>
+        <w:rPr>
+          <w:rFonts w:ascii="Times New Roman" w:hAnsi="Times New Roman" w:cs="Times New Roman"/>
+          <w:sz w:val="20"/>
+          <w:szCs w:val="20"/>
+        </w:rPr>
+        <w:t>SUM(</w:t>
+      </w:r>
+      <w:proofErr w:type="gramEnd"/>
+      <w:r>
+        <w:rPr>
+          <w:rFonts w:ascii="Times New Roman" w:hAnsi="Times New Roman" w:cs="Times New Roman"/>
+          <w:sz w:val="20"/>
+          <w:szCs w:val="20"/>
+        </w:rPr>
+        <w:t>price * quantity) AS total_sales</w:t>
+      </w:r>
+    </w:p>
+    <w:p>
+      <w:pPr>
+        <w:rPr>
+          <w:rFonts w:ascii="Times New Roman" w:hAnsi="Times New Roman" w:cs="Times New Roman"/>
+          <w:sz w:val="20"/>
+          <w:szCs w:val="20"/>
+        </w:rPr>
+      </w:pPr>
+      <w:r>
+        <w:rPr>
+          <w:rFonts w:ascii="Times New Roman" w:hAnsi="Times New Roman" w:cs="Times New Roman"/>
+          <w:sz w:val="20"/>
+          <w:szCs w:val="20"/>
+        </w:rPr>
+        <w:t>FROM orders</w:t>
+      </w:r>
+    </w:p>
+    <w:p>
+      <w:pPr>
+        <w:rPr>
+          <w:rFonts w:ascii="Times New Roman" w:hAnsi="Times New Roman" w:cs="Times New Roman"/>
+          <w:sz w:val="20"/>
+          <w:szCs w:val="20"/>
+        </w:rPr>
+      </w:pPr>
+      <w:r>
+        <w:rPr>
+          <w:rFonts w:ascii="Times New Roman" w:hAnsi="Times New Roman" w:cs="Times New Roman"/>
+          <w:sz w:val="20"/>
+          <w:szCs w:val="20"/>
+        </w:rPr>
+        <w:t>WHERE price &gt; 30000</w:t>
+      </w:r>
+    </w:p>
+    <w:p>
+      <w:pPr>
+        <w:rPr>
+          <w:rFonts w:ascii="Times New Roman" w:hAnsi="Times New Roman" w:cs="Times New Roman"/>
+          <w:sz w:val="20"/>
+          <w:szCs w:val="20"/>
+        </w:rPr>
+      </w:pPr>
+      <w:r>
+        <w:rPr>
+          <w:rFonts w:ascii="Times New Roman" w:hAnsi="Times New Roman" w:cs="Times New Roman"/>
+          <w:sz w:val="20"/>
+          <w:szCs w:val="20"/>
+        </w:rPr>
+        <w:t>GROUP BY product;</w:t>
+      </w:r>
+    </w:p>
+    <w:p>
+      <w:pPr>
+        <w:rPr>
+          <w:rFonts w:ascii="Times New Roman" w:hAnsi="Times New Roman" w:cs="Times New Roman"/>
+          <w:sz w:val="20"/>
+          <w:szCs w:val="20"/>
+        </w:rPr>
+      </w:pPr>
+    </w:p>
+    <w:p>
+      <w:pPr>
+        <w:rPr>
+          <w:rFonts w:ascii="Times New Roman" w:hAnsi="Times New Roman" w:cs="Times New Roman"/>
+          <w:sz w:val="20"/>
+          <w:szCs w:val="20"/>
+        </w:rPr>
+      </w:pPr>
+      <w:bookmarkStart w:id="10" w:name="_7e7xskb03tgh" w:colFirst="0" w:colLast="0"/>
       <w:bookmarkEnd w:id="10"/>
-    </w:p>
-    <w:p>
-      <w:pPr>
-        <w:rPr>
-          <w:rFonts w:ascii="Times New Roman" w:hAnsi="Times New Roman" w:cs="Times New Roman"/>
-        </w:rPr>
-      </w:pPr>
-      <w:r>
-        <w:rPr>
-          <w:rFonts w:ascii="Times New Roman" w:hAnsi="Times New Roman" w:cs="Times New Roman"/>
-          <w:b/>
-          <w:bCs/>
-          <w:color w:val="000000"/>
-        </w:rPr>
-        <w:t>Step 5: Applying Conditions on Aggregated Data</w:t>
-      </w:r>
-    </w:p>
-    <w:p>
-      <w:pPr>
-        <w:rPr>
-          <w:rFonts w:ascii="Times New Roman" w:hAnsi="Times New Roman" w:cs="Times New Roman"/>
-          <w:sz w:val="20"/>
-          <w:szCs w:val="20"/>
-        </w:rPr>
-      </w:pPr>
-      <w:r>
-        <w:rPr>
-          <w:rFonts w:ascii="Times New Roman" w:hAnsi="Times New Roman" w:cs="Times New Roman"/>
-          <w:sz w:val="20"/>
-          <w:szCs w:val="20"/>
-        </w:rPr>
-        <w:t>SELECT product,</w:t>
-      </w:r>
-    </w:p>
-    <w:p>
-      <w:pPr>
-        <w:rPr>
-          <w:rFonts w:ascii="Times New Roman" w:hAnsi="Times New Roman" w:cs="Times New Roman"/>
-          <w:sz w:val="20"/>
-          <w:szCs w:val="20"/>
-        </w:rPr>
-      </w:pPr>
-      <w:r>
-        <w:rPr>
-          <w:rFonts w:ascii="Times New Roman" w:hAnsi="Times New Roman" w:cs="Times New Roman"/>
-          <w:sz w:val="20"/>
-          <w:szCs w:val="20"/>
-        </w:rPr>
-        <w:t xml:space="preserve">       </w:t>
-      </w:r>
-      <w:proofErr w:type="gramStart"/>
-      <w:r>
-        <w:rPr>
-          <w:rFonts w:ascii="Times New Roman" w:hAnsi="Times New Roman" w:cs="Times New Roman"/>
-          <w:sz w:val="20"/>
-          <w:szCs w:val="20"/>
-        </w:rPr>
-        <w:t>SUM(</w:t>
-      </w:r>
-      <w:proofErr w:type="gramEnd"/>
-      <w:r>
-        <w:rPr>
-          <w:rFonts w:ascii="Times New Roman" w:hAnsi="Times New Roman" w:cs="Times New Roman"/>
-          <w:sz w:val="20"/>
-          <w:szCs w:val="20"/>
-        </w:rPr>
-        <w:t xml:space="preserve">price * quantity) AS </w:t>
-      </w:r>
-      <w:proofErr w:type="spellStart"/>
-      <w:r>
-        <w:rPr>
-          <w:rFonts w:ascii="Times New Roman" w:hAnsi="Times New Roman" w:cs="Times New Roman"/>
-          <w:sz w:val="20"/>
-          <w:szCs w:val="20"/>
-        </w:rPr>
-        <w:t>total_sales</w:t>
-      </w:r>
-      <w:proofErr w:type="spellEnd"/>
-    </w:p>
-    <w:p>
-      <w:pPr>
-        <w:rPr>
-          <w:rFonts w:ascii="Times New Roman" w:hAnsi="Times New Roman" w:cs="Times New Roman"/>
-          <w:sz w:val="20"/>
-          <w:szCs w:val="20"/>
-        </w:rPr>
-      </w:pPr>
-      <w:r>
-        <w:rPr>
-          <w:rFonts w:ascii="Times New Roman" w:hAnsi="Times New Roman" w:cs="Times New Roman"/>
-          <w:sz w:val="20"/>
-          <w:szCs w:val="20"/>
-        </w:rPr>
-        <w:t>FROM orders</w:t>
-      </w:r>
-    </w:p>
-    <w:p>
-      <w:pPr>
-        <w:rPr>
-          <w:rFonts w:ascii="Times New Roman" w:hAnsi="Times New Roman" w:cs="Times New Roman"/>
-          <w:sz w:val="20"/>
-          <w:szCs w:val="20"/>
-        </w:rPr>
-      </w:pPr>
-      <w:r>
-        <w:rPr>
-          <w:rFonts w:ascii="Times New Roman" w:hAnsi="Times New Roman" w:cs="Times New Roman"/>
-          <w:sz w:val="20"/>
-          <w:szCs w:val="20"/>
-        </w:rPr>
-        <w:t>WHERE price &gt; 30000</w:t>
-      </w:r>
-    </w:p>
-    <w:p>
-      <w:pPr>
-        <w:rPr>
-          <w:rFonts w:ascii="Times New Roman" w:hAnsi="Times New Roman" w:cs="Times New Roman"/>
-          <w:sz w:val="20"/>
-          <w:szCs w:val="20"/>
-        </w:rPr>
-      </w:pPr>
-      <w:r>
-        <w:rPr>
-          <w:rFonts w:ascii="Times New Roman" w:hAnsi="Times New Roman" w:cs="Times New Roman"/>
-          <w:sz w:val="20"/>
-          <w:szCs w:val="20"/>
-        </w:rPr>
-        <w:t>GROUP BY product;</w:t>
-      </w:r>
-    </w:p>
-    <w:p>
-      <w:pPr>
-        <w:rPr>
-          <w:rFonts w:ascii="Times New Roman" w:hAnsi="Times New Roman" w:cs="Times New Roman"/>
-          <w:sz w:val="20"/>
-          <w:szCs w:val="20"/>
-        </w:rPr>
-      </w:pPr>
-    </w:p>
-    <w:p>
-      <w:pPr>
-        <w:rPr>
-          <w:rFonts w:ascii="Times New Roman" w:hAnsi="Times New Roman" w:cs="Times New Roman"/>
-          <w:sz w:val="20"/>
-          <w:szCs w:val="20"/>
-        </w:rPr>
-      </w:pPr>
-      <w:bookmarkStart w:id="11" w:name="_7e7xskb03tgh" w:colFirst="0" w:colLast="0"/>
-      <w:bookmarkEnd w:id="11"/>
       <w:r>
         <w:rPr>
           <w:rFonts w:ascii="Times New Roman" w:hAnsi="Times New Roman" w:cs="Times New Roman"/>
@@ -2013,7 +2881,7 @@
                     <pic:cNvPicPr/>
                   </pic:nvPicPr>
                   <pic:blipFill>
-                    <a:blip r:embed="rId12"/>
+                    <a:blip r:embed="rId11"/>
                     <a:stretch>
                       <a:fillRect/>
                     </a:stretch>
@@ -2051,66 +2919,383 @@
     </w:p>
     <w:p>
       <w:pPr>
-        <w:rPr>
-          <w:rFonts w:ascii="Times New Roman" w:hAnsi="Times New Roman" w:cs="Times New Roman"/>
-        </w:rPr>
-      </w:pPr>
-    </w:p>
-    <w:p>
-      <w:pPr>
-        <w:rPr>
-          <w:rFonts w:ascii="Times New Roman" w:hAnsi="Times New Roman" w:cs="Times New Roman"/>
-        </w:rPr>
-      </w:pPr>
-    </w:p>
-    <w:p>
-      <w:pPr>
-        <w:rPr>
-          <w:rFonts w:ascii="Times New Roman" w:hAnsi="Times New Roman" w:cs="Times New Roman"/>
-        </w:rPr>
-      </w:pPr>
-    </w:p>
-    <w:p>
-      <w:pPr>
-        <w:rPr>
-          <w:rFonts w:ascii="Times New Roman" w:hAnsi="Times New Roman" w:cs="Times New Roman"/>
-        </w:rPr>
-      </w:pPr>
-    </w:p>
-    <w:p>
-      <w:pPr>
-        <w:rPr>
-          <w:rFonts w:ascii="Times New Roman" w:hAnsi="Times New Roman" w:cs="Times New Roman"/>
-        </w:rPr>
-      </w:pPr>
-    </w:p>
-    <w:p>
-      <w:pPr>
-        <w:rPr>
-          <w:rFonts w:ascii="Times New Roman" w:hAnsi="Times New Roman" w:cs="Times New Roman"/>
-        </w:rPr>
-      </w:pPr>
-    </w:p>
-    <w:p>
-      <w:pPr>
-        <w:rPr>
-          <w:rFonts w:ascii="Times New Roman" w:hAnsi="Times New Roman" w:cs="Times New Roman"/>
-        </w:rPr>
-      </w:pPr>
-    </w:p>
-    <w:p>
-      <w:pPr>
-        <w:rPr>
-          <w:rFonts w:ascii="Times New Roman" w:hAnsi="Times New Roman" w:cs="Times New Roman"/>
-        </w:rPr>
-      </w:pPr>
-    </w:p>
-    <w:p>
-      <w:pPr>
-        <w:rPr>
-          <w:rFonts w:ascii="Times New Roman" w:hAnsi="Times New Roman" w:cs="Times New Roman"/>
-        </w:rPr>
-      </w:pPr>
+        <w:pStyle w:val="Heading2"/>
+        <w:spacing w:before="1"/>
+        <w:rPr>
+          <w:rFonts w:ascii="Times New Roman" w:hAnsi="Times New Roman" w:cs="Times New Roman"/>
+          <w:b/>
+          <w:bCs/>
+          <w:sz w:val="26"/>
+          <w:szCs w:val="26"/>
+        </w:rPr>
+      </w:pPr>
+      <w:r>
+        <w:rPr>
+          <w:rFonts w:ascii="Times New Roman" w:hAnsi="Times New Roman" w:cs="Times New Roman"/>
+          <w:b/>
+          <w:bCs/>
+          <w:sz w:val="26"/>
+          <w:szCs w:val="26"/>
+        </w:rPr>
+        <w:t>Step</w:t>
+      </w:r>
+      <w:r>
+        <w:rPr>
+          <w:rFonts w:ascii="Times New Roman" w:hAnsi="Times New Roman" w:cs="Times New Roman"/>
+          <w:b/>
+          <w:bCs/>
+          <w:spacing w:val="-7"/>
+          <w:sz w:val="26"/>
+          <w:szCs w:val="26"/>
+        </w:rPr>
+        <w:t xml:space="preserve"> </w:t>
+      </w:r>
+      <w:r>
+        <w:rPr>
+          <w:rFonts w:ascii="Times New Roman" w:hAnsi="Times New Roman" w:cs="Times New Roman"/>
+          <w:b/>
+          <w:bCs/>
+          <w:sz w:val="26"/>
+          <w:szCs w:val="26"/>
+        </w:rPr>
+        <w:t>6:</w:t>
+      </w:r>
+      <w:r>
+        <w:rPr>
+          <w:rFonts w:ascii="Times New Roman" w:hAnsi="Times New Roman" w:cs="Times New Roman"/>
+          <w:b/>
+          <w:bCs/>
+          <w:spacing w:val="-6"/>
+          <w:sz w:val="26"/>
+          <w:szCs w:val="26"/>
+        </w:rPr>
+        <w:t xml:space="preserve"> </w:t>
+      </w:r>
+      <w:r>
+        <w:rPr>
+          <w:rFonts w:ascii="Times New Roman" w:hAnsi="Times New Roman" w:cs="Times New Roman"/>
+          <w:b/>
+          <w:bCs/>
+          <w:sz w:val="26"/>
+          <w:szCs w:val="26"/>
+        </w:rPr>
+        <w:t>Conceptual</w:t>
+      </w:r>
+      <w:r>
+        <w:rPr>
+          <w:rFonts w:ascii="Times New Roman" w:hAnsi="Times New Roman" w:cs="Times New Roman"/>
+          <w:b/>
+          <w:bCs/>
+          <w:spacing w:val="-3"/>
+          <w:sz w:val="26"/>
+          <w:szCs w:val="26"/>
+        </w:rPr>
+        <w:t xml:space="preserve"> </w:t>
+      </w:r>
+      <w:r>
+        <w:rPr>
+          <w:rFonts w:ascii="Times New Roman" w:hAnsi="Times New Roman" w:cs="Times New Roman"/>
+          <w:b/>
+          <w:bCs/>
+          <w:sz w:val="26"/>
+          <w:szCs w:val="26"/>
+        </w:rPr>
+        <w:t>Understanding</w:t>
+      </w:r>
+      <w:r>
+        <w:rPr>
+          <w:rFonts w:ascii="Times New Roman" w:hAnsi="Times New Roman" w:cs="Times New Roman"/>
+          <w:b/>
+          <w:bCs/>
+          <w:spacing w:val="-6"/>
+          <w:sz w:val="26"/>
+          <w:szCs w:val="26"/>
+        </w:rPr>
+        <w:t xml:space="preserve"> </w:t>
+      </w:r>
+      <w:r>
+        <w:rPr>
+          <w:rFonts w:ascii="Times New Roman" w:hAnsi="Times New Roman" w:cs="Times New Roman"/>
+          <w:b/>
+          <w:bCs/>
+          <w:sz w:val="26"/>
+          <w:szCs w:val="26"/>
+        </w:rPr>
+        <w:t>of</w:t>
+      </w:r>
+      <w:r>
+        <w:rPr>
+          <w:rFonts w:ascii="Times New Roman" w:hAnsi="Times New Roman" w:cs="Times New Roman"/>
+          <w:b/>
+          <w:bCs/>
+          <w:spacing w:val="-6"/>
+          <w:sz w:val="26"/>
+          <w:szCs w:val="26"/>
+        </w:rPr>
+        <w:t xml:space="preserve"> </w:t>
+      </w:r>
+      <w:r>
+        <w:rPr>
+          <w:rFonts w:ascii="Times New Roman" w:hAnsi="Times New Roman" w:cs="Times New Roman"/>
+          <w:b/>
+          <w:bCs/>
+          <w:sz w:val="26"/>
+          <w:szCs w:val="26"/>
+        </w:rPr>
+        <w:t>Filtering</w:t>
+      </w:r>
+      <w:r>
+        <w:rPr>
+          <w:rFonts w:ascii="Times New Roman" w:hAnsi="Times New Roman" w:cs="Times New Roman"/>
+          <w:b/>
+          <w:bCs/>
+          <w:spacing w:val="-4"/>
+          <w:sz w:val="26"/>
+          <w:szCs w:val="26"/>
+        </w:rPr>
+        <w:t xml:space="preserve"> </w:t>
+      </w:r>
+      <w:r>
+        <w:rPr>
+          <w:rFonts w:ascii="Times New Roman" w:hAnsi="Times New Roman" w:cs="Times New Roman"/>
+          <w:b/>
+          <w:bCs/>
+          <w:sz w:val="26"/>
+          <w:szCs w:val="26"/>
+        </w:rPr>
+        <w:t>vs</w:t>
+      </w:r>
+      <w:r>
+        <w:rPr>
+          <w:rFonts w:ascii="Times New Roman" w:hAnsi="Times New Roman" w:cs="Times New Roman"/>
+          <w:b/>
+          <w:bCs/>
+          <w:spacing w:val="-7"/>
+          <w:sz w:val="26"/>
+          <w:szCs w:val="26"/>
+        </w:rPr>
+        <w:t xml:space="preserve"> </w:t>
+      </w:r>
+      <w:r>
+        <w:rPr>
+          <w:rFonts w:ascii="Times New Roman" w:hAnsi="Times New Roman" w:cs="Times New Roman"/>
+          <w:b/>
+          <w:bCs/>
+          <w:sz w:val="26"/>
+          <w:szCs w:val="26"/>
+        </w:rPr>
+        <w:t>Aggregation</w:t>
+      </w:r>
+      <w:r>
+        <w:rPr>
+          <w:rFonts w:ascii="Times New Roman" w:hAnsi="Times New Roman" w:cs="Times New Roman"/>
+          <w:b/>
+          <w:bCs/>
+          <w:spacing w:val="-7"/>
+          <w:sz w:val="26"/>
+          <w:szCs w:val="26"/>
+        </w:rPr>
+        <w:t xml:space="preserve"> </w:t>
+      </w:r>
+      <w:r>
+        <w:rPr>
+          <w:rFonts w:ascii="Times New Roman" w:hAnsi="Times New Roman" w:cs="Times New Roman"/>
+          <w:b/>
+          <w:bCs/>
+          <w:spacing w:val="-2"/>
+          <w:sz w:val="26"/>
+          <w:szCs w:val="26"/>
+        </w:rPr>
+        <w:t>Conditions</w:t>
+      </w:r>
+    </w:p>
+    <w:p>
+      <w:pPr>
+        <w:pStyle w:val="BodyText"/>
+        <w:spacing w:before="76"/>
+        <w:ind w:left="12"/>
+      </w:pPr>
+      <w:r>
+        <w:t>SELECT</w:t>
+      </w:r>
+      <w:r>
+        <w:rPr>
+          <w:spacing w:val="-9"/>
+        </w:rPr>
+        <w:t xml:space="preserve"> </w:t>
+      </w:r>
+      <w:r>
+        <w:rPr>
+          <w:spacing w:val="-2"/>
+        </w:rPr>
+        <w:t>product,</w:t>
+      </w:r>
+    </w:p>
+    <w:p>
+      <w:pPr>
+        <w:pStyle w:val="BodyText"/>
+        <w:spacing w:before="34" w:line="278" w:lineRule="auto"/>
+        <w:ind w:left="12" w:right="7134" w:firstLine="352"/>
+      </w:pPr>
+      <w:proofErr w:type="gramStart"/>
+      <w:r>
+        <w:t>SUM(</w:t>
+      </w:r>
+      <w:proofErr w:type="gramEnd"/>
+      <w:r>
+        <w:t>quantity</w:t>
+      </w:r>
+      <w:r>
+        <w:rPr>
+          <w:spacing w:val="-11"/>
+        </w:rPr>
+        <w:t xml:space="preserve"> </w:t>
+      </w:r>
+      <w:r>
+        <w:t>*</w:t>
+      </w:r>
+      <w:r>
+        <w:rPr>
+          <w:spacing w:val="-12"/>
+        </w:rPr>
+        <w:t xml:space="preserve"> </w:t>
+      </w:r>
+      <w:r>
+        <w:t>price)</w:t>
+      </w:r>
+      <w:r>
+        <w:rPr>
+          <w:spacing w:val="-10"/>
+        </w:rPr>
+        <w:t xml:space="preserve"> </w:t>
+      </w:r>
+      <w:r>
+        <w:t>AS</w:t>
+      </w:r>
+      <w:r>
+        <w:rPr>
+          <w:spacing w:val="-12"/>
+        </w:rPr>
+        <w:t xml:space="preserve"> </w:t>
+      </w:r>
+      <w:r>
+        <w:t>sales FROM orders</w:t>
+      </w:r>
+    </w:p>
+    <w:p>
+      <w:pPr>
+        <w:pStyle w:val="BodyText"/>
+        <w:spacing w:line="276" w:lineRule="auto"/>
+        <w:ind w:left="12" w:right="7156"/>
+      </w:pPr>
+      <w:r>
+        <w:rPr>
+          <w:noProof/>
+        </w:rPr>
+        <w:drawing>
+          <wp:anchor distT="0" distB="0" distL="0" distR="0" simplePos="0" relativeHeight="251658240" behindDoc="1" locked="0" layoutInCell="1" allowOverlap="1" wp14:anchorId="3B5CFB01" wp14:editId="04E1FF79">
+            <wp:simplePos x="0" y="0"/>
+            <wp:positionH relativeFrom="page">
+              <wp:posOffset>401782</wp:posOffset>
+            </wp:positionH>
+            <wp:positionV relativeFrom="paragraph">
+              <wp:posOffset>607522</wp:posOffset>
+            </wp:positionV>
+            <wp:extent cx="3282950" cy="1122936"/>
+            <wp:effectExtent l="0" t="0" r="0" b="1270"/>
+            <wp:wrapTopAndBottom/>
+            <wp:docPr id="6" name="Image 6"/>
+            <wp:cNvGraphicFramePr>
+              <a:graphicFrameLocks xmlns:a="http://schemas.openxmlformats.org/drawingml/2006/main"/>
+            </wp:cNvGraphicFramePr>
+            <a:graphic xmlns:a="http://schemas.openxmlformats.org/drawingml/2006/main">
+              <a:graphicData uri="http://schemas.openxmlformats.org/drawingml/2006/picture">
+                <pic:pic xmlns:pic="http://schemas.openxmlformats.org/drawingml/2006/picture">
+                  <pic:nvPicPr>
+                    <pic:cNvPr id="6" name="Image 6"/>
+                    <pic:cNvPicPr/>
+                  </pic:nvPicPr>
+                  <pic:blipFill rotWithShape="1">
+                    <a:blip r:embed="rId12" cstate="print"/>
+                    <a:srcRect t="15175"/>
+                    <a:stretch>
+                      <a:fillRect/>
+                    </a:stretch>
+                  </pic:blipFill>
+                  <pic:spPr bwMode="auto">
+                    <a:xfrm>
+                      <a:off x="0" y="0"/>
+                      <a:ext cx="3282950" cy="1122936"/>
+                    </a:xfrm>
+                    <a:prstGeom prst="rect">
+                      <a:avLst/>
+                    </a:prstGeom>
+                    <a:ln>
+                      <a:noFill/>
+                    </a:ln>
+                    <a:extLst>
+                      <a:ext uri="{53640926-AAD7-44D8-BBD7-CCE9431645EC}">
+                        <a14:shadowObscured xmlns:a14="http://schemas.microsoft.com/office/drawing/2010/main"/>
+                      </a:ext>
+                    </a:extLst>
+                  </pic:spPr>
+                </pic:pic>
+              </a:graphicData>
+            </a:graphic>
+            <wp14:sizeRelV relativeFrom="margin">
+              <wp14:pctHeight>0</wp14:pctHeight>
+            </wp14:sizeRelV>
+          </wp:anchor>
+        </w:drawing>
+      </w:r>
+      <w:r>
+        <w:t>WHERE</w:t>
+      </w:r>
+      <w:r>
+        <w:rPr>
+          <w:spacing w:val="-12"/>
+        </w:rPr>
+        <w:t xml:space="preserve"> </w:t>
+      </w:r>
+      <w:r>
+        <w:t>order_date</w:t>
+      </w:r>
+      <w:r>
+        <w:rPr>
+          <w:spacing w:val="-12"/>
+        </w:rPr>
+        <w:t xml:space="preserve"> </w:t>
+      </w:r>
+      <w:r>
+        <w:t>&gt;=</w:t>
+      </w:r>
+      <w:r>
+        <w:rPr>
+          <w:spacing w:val="-11"/>
+        </w:rPr>
+        <w:t xml:space="preserve"> </w:t>
+      </w:r>
+      <w:r>
+        <w:t>'2024-0</w:t>
+      </w:r>
+      <w:r>
+        <w:t>1</w:t>
+      </w:r>
+      <w:r>
+        <w:t>-01' AND order_date &lt;= '2024-0</w:t>
+      </w:r>
+      <w:r>
+        <w:t>1</w:t>
+      </w:r>
+      <w:r>
+        <w:t>-</w:t>
+      </w:r>
+      <w:r>
+        <w:t>31</w:t>
+      </w:r>
+      <w:r>
+        <w:t>' GROUP BY product;</w:t>
+      </w:r>
     </w:p>
     <w:p>
       <w:pPr>
@@ -2156,27 +3341,11 @@
       </w:r>
       <w:r>
         <w:br/>
-        <w:t xml:space="preserve">● Distinguish clearly between row-level conditions and group-level conditions using appropriate </w:t>
-      </w:r>
-      <w:proofErr w:type="spellStart"/>
-      <w:r>
-        <w:t>sql</w:t>
-      </w:r>
-      <w:proofErr w:type="spellEnd"/>
-      <w:r>
-        <w:t xml:space="preserve"> clauses.</w:t>
+        <w:t>● Distinguish clearly between row-level conditions and group-level conditions using appropriate sql clauses.</w:t>
       </w:r>
       <w:r>
         <w:br/>
-        <w:t xml:space="preserve">● Develop confidence in writing analytical </w:t>
-      </w:r>
-      <w:proofErr w:type="spellStart"/>
-      <w:r>
-        <w:t>sql</w:t>
-      </w:r>
-      <w:proofErr w:type="spellEnd"/>
-      <w:r>
-        <w:t xml:space="preserve"> queries applicable to real-world database scenarios.</w:t>
+        <w:t>● Develop confidence in writing analytical sql queries applicable to real-world database scenarios.</w:t>
       </w:r>
       <w:r>
         <w:br/>
@@ -2389,7 +3558,7 @@
         </mc:Choice>
         <mc:Fallback>
           <w:pict>
-            <v:group w14:anchorId="340589B8" id="Group 4" o:spid="_x0000_s1026" style="position:absolute;margin-left:0;margin-top:0;width:178.65pt;height:67.25pt;z-index:251659264;mso-width-relative:margin;mso-height-relative:margin" coordsize="52649,19812" o:gfxdata="UEsDBBQABgAIAAAAIQB24ElfGAEAAE4CAAATAAAAW0NvbnRlbnRfVHlwZXNdLnhtbJSSy0rEMBSG&#10;94LvELKVNnUWIjLtLOy4VJHxAUJy2gabCzmxM/P2Jm0HtFjBZU7O919ItruT7skAHpU1Jb3NC0rA&#10;CCuVaUv6fnjK7inBwI3kvTVQ0jMg3VXXV9vD2QGSSBssaReCe2AMRQeaY24dmHjTWK95iEffMsfF&#10;B2+BbYrijglrApiQhaRBq20NDf/sA9mf4nhK4kxLyeO0l6xKqnTi05z9SnjocYFw53oleIjd2GDk&#10;Ilc2Z8ojOe5gpxzexOArDkfpFgZTpiStMXOdDXYFTaI/63zPNlu+xHfwSgJ55T48cx1LM+mRwcbW&#10;VuR/a8whbNMoAXntcT9Slzpr2tIejYfhv+J1xN5guKiz8TdUXwAAAP//AwBQSwMEFAAGAAgAAAAh&#10;ADj9If/WAAAAlAEAAAsAAABfcmVscy8ucmVsc6SQwWrDMAyG74O9g9F9cZrDGKNOL6PQa+kewNiK&#10;YxpbRjLZ+vYzg8EyettRv9D3iX9/+EyLWpElUjaw63pQmB35mIOB98vx6QWUVJu9XSijgRsKHMbH&#10;h/0ZF1vbkcyxiGqULAbmWsur1uJmTFY6KpjbZiJOtraRgy7WXW1APfT9s+bfDBg3THXyBvjkB1CX&#10;W2nmP+wUHZPQVDtHSdM0RXePqj195DOujWI5YDXgWb5DxrVrz4G+79390xvYljm6I9uEb+S2fhyo&#10;ZT96vely/AIAAP//AwBQSwMEFAAGAAgAAAAhAD5yb8G+AgAAkQcAAA4AAABkcnMvZTJvRG9jLnht&#10;bNRVXU/bMBR9n7T/YPkd0qQ0aaK2aBoDTWKsGpv27DpOYhF/yHab8u937YQALdIYEg97qHv9ca/P&#10;Pff4ZnG+Fy3aMWO5kkscn04wYpKqkst6iX/9vDyZY2QdkSVplWRLfM8sPl99/LDodMES1ai2ZAZB&#10;EGmLTi9x45wuosjShgliT5VmEjYrZQRxMDV1VBrSQXTRRslkkkadMqU2ijJrYfWi38SrEL+qGHXf&#10;q8oyh9olBmwujCaMGz9GqwUpakN0w+kAg7wBhSBcwqVjqAviCNoafhRKcGqUVZU7pUpEqqo4ZSEH&#10;yCaeHGRzZdRWh1zqoqv1SBNQe8DTm8PSm92V0bd6bYCJTtfARZj5XPaVEf4fUKJ9oOx+pIztHaKw&#10;mCRpPkkzjCjszWfTeZb2nNIGiD9yo82XwXGWpGd5PjjG+TyGanrP6OHe6BkazWkBv4ECsI4o+LtU&#10;wMttDcNDEPGqGIKYu60+gWpp4viGt9zdB+VBXTwouVtzujb9BNhcG8TLJZ5hJIkAwcOuvxTNfHLe&#10;wZ/pPYjP6FrRO4uk+twQWbNPVoNk4SEFKp4fj/z02XWblutL3ra+SN4eEgN5H8jjBW566V0ouhVM&#10;uv4tGdZCjkrahmuLkSmY2DBIxnwtAyBSWGeYo42/sIKLfwDYvmbjRkD5CMxjtqCu1+oJZDDNU3ip&#10;Xk9xPpvnWWBulAWQZqy7YkogbwA4wAC1IAXZXdsBzcMRkNMjgGDCtC8DGP+NmNJDMYU35jN7BzEh&#10;o9xv7prbhmjQbxy4fWd1JX3PsIZ6RfleneRxDGlDfZMsnU0xgm49zbL50LEHuXnteRqO9YY23TdV&#10;An6ydSqkcNDNQGjQu6D/HPe0s0maZNNRg8et6R81SAqp/DMFtKRopR/HBdC1X3lRpqEDQt8PTXH4&#10;RvkPy9M52E+/pKs/AAAA//8DAFBLAwQKAAAAAAAAACEAqZIjRQo2AwAKNgMAFAAAAGRycy9tZWRp&#10;YS9pbWFnZTEucG5niVBORw0KGgoAAAANSUhEUgAAAVIAAAImCAYAAAABjgKlAAAAAXNSR0IArs4c&#10;6QAAAARnQU1BAACxjwv8YQUAAAAJcEhZcwAAEnQAABJ0Ad5mH3gAAP+lSURBVHhe7P1Zky1Jkt+J&#10;/dTM3P2ciLj7vbnWXplV1dULugE00DMA2AMOOTIYoQhlhHwGnyhEg+QDv0F9HQofCOEMBDsHKwmg&#10;ugrVS2VV1pL7dvd7YzmLu5spH9TM3c+JcyLiZmU3G0LqTc+IcDc3N1NT+5uampqa/Kff+E1NKaEp&#10;oaqgIBhJUkTKXyAiw7OrkgCi23cvpuk3LyJhUh5Jmw8npFaK7dvn6KrlFBSwxKWsqpsvi4jlt3V/&#10;H+2q83aevEAZdZLdrnx20a4yjLQ/j2n+InKl78m0gBfQPv5OScXSpR1ZXvQeV3h+EZW6Xsw3I3fJ&#10;Z0o51G3mtVk+GRrWiUm15vpfpR6F5Vcp7z7a9Z1pfqpaegaKbMjhLjqf2z7S3O+27ha+4YZ7+2Rm&#10;uC8jJhj/krVlfrbNn+l7kt9NOtZNneBUdfODkzy2M9wgEQOLHWnK/e1rm/bdL2XavAyTxquwIldy&#10;+JeFq9xTRXQDcs+R5XM5iZ4HgPKtbRpLczlNeTAt9zZdpYxwPuEuHu+i8/zbLI+VKV/597EdxlzY&#10;4un05zavp3+XrrDz3mQQ304nuYxTAVEUyTzcKIuyKUg78rvKPZd56sj5Tb8xuZxeHUR30dBHSubT&#10;Z1jHflHSzJ/pv6vSLlkq5S8/B54VHl2Q/ZS/2/wbf9/de8/zzVKNsrpJOml3U0gsveWey2665KCw&#10;CILL8mWyU+6PvwPID37tu1o+oMogfEwyG/6eVkpKAbYqNLk/uQXb6dg/ckxpzOl8mo1GHfKYpisC&#10;uKsZRhrquUNIpjQKhHF0eO2C/Pc/2aSRR+XO+fpyybe222G8P/5+ni58OFLOT9R+18yPJCYzJReH&#10;kPJ4P/InC2fJCwb1aKh3BqW0dc+LjPc0awWTn2Bl0JzlrnSFASo2cRk0s+10payXpJM821ABkg7f&#10;layB2TP7pkwLdY52aO8y/G+DBg7nQhVsLW/bQDKmL1RgUrLGtY8uEf2BNop7yTtFh5yWc3y2eWc7&#10;Xfl98xO5HTfuGY3lkitXRgtPZFIaKW2oFGXRZDqTs3qBEHOa5AT5/re/MwApakIwdIxt4MsdZfh7&#10;BxDuGrEKbQvNRWkLjSC3f+rOJN12WYxRw62dVN4VjJHD75lKgw5lKffzt65SjwtpYk4Zbm13sEwX&#10;fWvfO3tJzwv0OTJZGdQxN+mvopCcmYAKn50KScqIv9lBNkue+VzS7QBIBAOnybu78lMxAN6XLlcU&#10;lVz+8cG5e4JN1YY6lfxKuSaascpm3QuQOoWU33YUk8M0t0KSu9j47KL2vYx2tX+iAP3nz3cfZUy/&#10;kLbbZLi/VdZp+1s7KClrg9vSs9+Eo8ZxGd+6jEodtJQhY4aQrE3FIerGuuapvaopDCqQRJD/8Oa3&#10;7HupTIMnRd5SkYtGJiY19vsVbWK76CpCcyUgVSvrPirlHTrDHpp2an8FwdsAbayTbT+7Sh1LBx7+&#10;vKAuL0q/Sl46mbaXakgB0h3AN+0MF/HZ6Ap8uSKJmFBva7NTDVfy7y9ybxC9Helc0ZSn2ni+54CU&#10;+V7uMdV6Bjrfd64kL3toOy9ym5y/+8XQVYB0FynWX8tPYBigpvc083poh8ybbSDdrLcMQEp+9yp9&#10;USf1UQE30eSFCZBiZVUVYtb3DUi/+aZCHlnLB3P6Apxl2lA6x7RAIkLSOFT7grJu0EWV2kWXd8zz&#10;CcapuGkKunHvPE1BYqp5b5OIpdEy0BQ7cH6+S6AvIhu8Nr/3onlMSRmF8VehjUE0/9wQ7KHVd9/7&#10;86Ly7VGb2QL1zN3pvTID27hXZEBAJosJ08HB8rM8VUwBKfPs7XTTd9PlAmwD12X9omS8g6btNSSb&#10;yOU26TTdYDc8TxvpMl1azj2kMNgbrR3yg422GduwmE72FG0HXW2Ra5PSkN7KN9rAyb/HDcAXVISk&#10;SkLpt4GUSQcQNeYW2sdkU4VHIL2IdjF/l0a7K11h7n46X8ANIB1+O0/76raPCpBShGJnrrupDEpT&#10;sjHP8tjmxZSUzTa5iC7KB4pAXEyawUYAl4W5vFN+3y6TycPmvengNc1jW7PY1e4X1iOD5EZZvgCy&#10;8m/fzbSPb7ksTMs83LMOpxlwt2mbXxfSFRFiAPIdPC2k0+ySzT520TRd4fVF+e6jwpdpe5Vctn/f&#10;5sdGWS8kgUl/v+idsd9vAelWM5myaIkFQJyt3KMkVXoB+f43v6WKDrYeydqHpDI9sbvnwaYYz3Li&#10;HTQdmbFchldKdgPzjHt2b4JUQ3tNvr/Bmx0CWOpxAQ9H2gPQe7qL0e7+sCEMyGaZCylF8y9dTHGD&#10;zpTT7KhToYueTWlvOhG4iuZTKPNHssawi7SskjN6YYwDhnlN5JQj87JsWJab7xYyXk3eK4NW4a0A&#10;WfvYw+6RysOrVPvCjLbaNv8uE5AsAxAyAk5StQWoCeAWUkyMp1w6TznDod6bNO1ryphm4NcO2vhO&#10;mXFO0k6fbwPSdh3O0/labH5vx/OBf8ZDYeSvjp5fuxkAA4/K4Er+uc0y+ztr4GIfTDImsndzDhOZ&#10;VAoeCSkDqarSAfKH3/iWqhoQalbvrWNDShkg94CNVUyZmCQG2tXptjvKlDaAdNL4IkUox1pOP7cX&#10;MCa0/6v76So20otol6bNnvJaG04abEeagSY2uctoVz4XtcFFJBeYRabf2ch/q6yD4O7hzbmyKdlS&#10;tUnb6bY12z9/sooNg8gWP9R0nmxh3S6/ocR+ffDqtIsPgvF7Suc5yjm3PjgPni9Gu74y0q72H8tf&#10;BtCRlFKZjV92UuG5XlgB8ykon9Fz9bUnks12qjajGAbG3KYpQWd9w9TTlJKp90lH5/xCF5VnF2K+&#10;INm3xnyK1qaqpGTlK38bk6d///nT9NvbnXq7TNOyXvbsSmk2nu6n7Xz20a5vTknyda4cVynvxpNM&#10;WdvYRdv57snh3Psu57l9fxed+8ae97afX5xuM/32c9QmgpvvlGuU/O13X5R2dVM997091x5e/1nQ&#10;5fU873u+q277qPB8cudcfUt1r4jNO6nUQwTkh2+8qSkliGNDlzw1msf/btpeWBoLvs2oksd0xC5p&#10;iva7j3Q6Dd1nn7qED5c3W/65t65jnaZa2Rcwhgw08HyPkBU+lNFx+9kXTft4kWencMl3L3oGIJKn&#10;U18Y7ZgWbdEo+Ls/PL1/WfkL7ctrm3SP+Ws/bcxlz9EFjzZoNJ/82dGL5q9lKj2hi/h4lbbQPe+X&#10;VwcIMcOllTp3YB34lIF2u2zZdFO+YWnEFg4EOgX5wTffMCBNyfLeymAfbVb8goQ7aLCfieAveXUK&#10;pMKEI4XBGVx3sXFogD1MLlSeXtSYU5K0f4Vzm/bluS0cu1OdTzclZSIpW7Tvu1O66P0Nmgxg29P7&#10;i8q3n8xe+Hne3EcifvvWlcu2i1fju9sKw+ej/28B6TZgfV4qPNrF0/N3LiYdTB1G+wawffd30TaQ&#10;7ksveLOhipWCCY8KmG6Qqs3UM5BqLn+Z5quDTtWm9vbCxo8LuTMw9eJk50jy5fKWzct1iC3aYpbA&#10;sBNLN6Yp+xl5EV3lnctTXIG2tlVucnO8rDx7LlVEE6Jm6xmu8rfuuKbpUNye++ffT2OZxKaBKuPi&#10;yXBvu4x7Ls0irBtM2SR7Vrh0les87QLIbdqfppR3rPuvdKnlOnxNsU6a70/JFI3dzyC/e0UqM4h9&#10;tfwiaDvv7b+3SWDoy/v5v0mXpSs4IEzYvoPMfyKhmtDse6yaWzljxzbpZMPHILfFHKK5L/7hG2+o&#10;xnFqPzB9kmMBGNmyW2j2pbwqIG5rM/to3+h3jplXAD4YG20fXfz0PLlxVnBluvgb1kRXrQ6M7mpX&#10;I4XJYsh4e7fgnCM5P+JPyQTKft9wdbqgQmnXCuUOOlfmPbQv3UVl4IL3UurhgucvStv5DH3KHg4a&#10;5kZ59QIebQU3uQr9Ktrpvj65jy5LtcvksCvvDbzZ8Xw3lcWh7fsjTXNKjB1U5bxHi6VV02R10hfE&#10;NNt+MCy5iXE3X9PMtjP+oql8+7LvXMTIaR5XzW+bdMsgveuSdIGmcAFt53P+2n7D6Hw6uy6j7by3&#10;31e9IohegaSA9NZ3LqKrDqpXpXN1u0IZuMJ72/e3r89DG/mTB6JzdIns7nrlz5B+lfruoqmt/Ur0&#10;gp++Sv8vdRKdzBh2fMeJ4MS2njrncAVfBtx0yA/etMUm6W2lfvrpkmlhoOSRsxRwuL/j41Mq6S0s&#10;HxtCsruym4K8TUN+2w9+Rbpq415W3yldJb/SnYa/dtQZLEmZwnwe2s3rL4YU2DsaZBrkSbjENWWk&#10;P8syX0TphW2aF9O0Hufb1zojL4AXxZByGU2/e5FGer5Mf3a8n37pKnJDkZntm3sp41OeMe8jVeNh&#10;wTVLeV4jLTSdlaWcPwi9CI5sizOLgTkOpy33p210f9HRaSP9pAPtK/CUrpLmLypdteSFPy/K1z9P&#10;urBcenlnUM2d3375wqnI6Bd1fdEac6F9fNxzey+9YPJLabv+stXvdt27jLblepDvrWsfTwZ6IZnJ&#10;IHqFfIe6crktWdUWnTbKW7bVK7hialNLPbTo3oKU6dv2/SuQloXIiVa7m8434i66ahkKg650aQGG&#10;PdcLkE74uOuiNNCQbit90TtyY9ma4SWUeXVRC714VbaZsH1NFmR0em9qop+mwcwB2fXtoqsU1Gq1&#10;gyaziO13P881Jcm28F2XVWVcNLzs2g0Y069uP/vPnNQ8Wy66CpX+vc2zkTuFR1ehwufLBAdb8J5g&#10;ixS5HMpW2nfaTuQ+NpXgqfPdUPILvmzFzL+MavFFNB3hFAvecDWR2Wbnju/sFM4dtKMR913s+OrG&#10;dYXPXVDiDTpf9q2/N8p2+ahcRlc4nxX5e1oGy6vyjlwOFDRNrjj+PlnthzR4E1hnKp4FOaNMI48u&#10;/lc65N42LOXLaX7Va2xf4+Xuq3gz7CjPnms3bUrKtG1K++y7XpRe/I1fjc7zbMeV22/kwB668OEu&#10;stpaf9ijYef2PUdFDtLYxmYjHVMPkiFu1Gj/8M03VVMy5/vtwAXZf6oUQrMJoNDwbM8K8nbhVY1z&#10;bhKk46q0McqUvLcEavt7hYYOdwntZe4WXSbIV8ljJDUnjKF+myu121PMfd/e5mdJt8sUWTq2ANMV&#10;4ylpATD7awsNiotUtutt2a+szG7SXravZ1p2a6sLVqUzlXf2tW2h7ecbdbqg/Tf5WVIpOIurulmz&#10;lLuQzR4knS//Ll4W2ubTZfXf3dITOpff5XSRnXSbtnn6InSVgZ8tnuySbckKWKEXKf9FniZM+sEU&#10;07SUIz8UEbz3pJRsZp89WBTQbNeOIsgfvvlt1ZiQOO3M1olUs+FVGDXRApoT7edFGS65ErJnl840&#10;v115n78zpVKHEYRKY5XvbtPF+b0YTQFoV9mZCIzLDWMdNmt2E5eX8wtLMjTeNLKV6KZNLzczADGb&#10;UzTzweWjL6xkli5N0+Q8HOAstu2QMhVNTGzR0CVrv5SdlUUcDofGhFOHzzs/eoWYcoQdEXMMyfEd&#10;Ck2/nVsKCo/2DJib0ZTG/Ep5FPIxM3mKpuByupR9B6f+jE4dkgP2Jkk2exrA1MwTJR+vkus6fJYk&#10;paObprJJ+xevSttcTqUmuRATjm33myltcu882Xsjz3fROKDZtd0mYO1a6LLFxAEQ88x2H02fXWVQ&#10;PT9Y7aeS37So5ffpNyxdQnNc0mEOlvtiL4Lb0NY0S9g5Ju2gq6S5hLYbY/vvffc+L31xORmjy7Xv&#10;vu6Ykg2NN0yz8zR4yCCBpGmXGWha/lEQx24+oNF0WllemGQ2dJtd6SZU0jiE4APOOess2Q3Mgt2U&#10;D1oPK+Ak5JgNyQZo5wRxLvs/5ne1DN7b3y+LALtKdTFZRxh5Nx75YSAqarx1HrwXK5c4VCFpytqJ&#10;vV14Y1PtnN+EyYLmQ+hsYBnbPlu38wF1L1KLbVnZlP/J7xPTAlnudpGITU2ncrl9vSjt7pPbZd6V&#10;Zgdd8fsbXNjBI+tL+fc93z6XfrDbX0QlHSDmzD++k4betOHWO1R/K++NwuUXPk8DDEJ1Wdm3aJr8&#10;xb/6xdO+ur9opykk2G4v0xTHXKZTE8WeTfNPAskpURJREn3+uTOI8OTWdhtP22SjDvmellMTk0UG&#10;F7Ja4gXNVylHcgkNapdLqCjeKd4r4hJKT6K3zLfAonx7+H7+ZVrrfbwvb4oKHodXISiEQXvMqURM&#10;u0g9pB5HxDlFnKLOyoxofl8ICftZ2iibpaxM40hku7ymf+cO5xLyIq5Ue+pnt0fp2J3qPBXMu2r6&#10;y2mHbP0KVNr+IrpqfQe5vjzLSaLdia9SrillFeM86fZUoUz1s7bweegi7edC2qm1/PlTGcHPj2yT&#10;Bsx8KvzbN/JP7zsFr4pXbCqaw6op2R4jZaPEJv/MLGBaV3JK9PbTtm9edbo40rSTjlhsuzn6lPJ0&#10;zVlgW+eI3q7eQ++UziV6n4gV9BX0lRCDkrwBqtKDxGnmxpfMm7HDTPiaH+zk4cbv9rbDDYNSAcOp&#10;JXLII2vEQkIkmh3D54FAIp4MpCpUKpYX9rME2tE84TN+F22lmADG319kn71sycZYb8lar5lWXoQG&#10;OZ1qbdvy+znJ3n/xPK767RcU4YG26zj9lv29kXwn7Uuzq0wXW7v30C6h/iLovPBMqAjCnyNdWJ5M&#10;UyHdbrBt2s5Psl3ObHMjvuzKQbK9cLpQJ8XeWfIq2tILImgB56lSNZJ13OCdTYVzdPA+KW1KrEVZ&#10;O1h7x7oKrINnVQWWtWdZCUsnrIC1KlEEvMMHMxOYqeD8BL6U4TJeTl90QziKTVJsoLFLiA7UC66q&#10;8E2FVB4ElERKkaTRNGmXz5h3k+2bGay1zAYml5VUbQ93Nh9I2dM9mEBenPbJ3WW0S2b3yef2ve2/&#10;99GY7mpl3AVqn5d21a/Q9Du7rqvT/vTbwCk/fOPbQxg9Tdlmx6hNjR8fNdTys3xkX4W2aXsFeh9J&#10;Wakb3GY26aLvlSAcl9H+HHbT9JtT5l6kHOxqBNl6R3KgahHj82bHNCqLQ9N3ywJRIQPDAsjTDj8e&#10;o1DSuSGfkVfKeQ1Wso1P1UIxSPa4SA56J3Te0QVIztE7IYoQEXA+A5tSJ2h6CDFCTDgz2SNd2gGW&#10;zsox5e9WW4uUUznz30OdRg8C8spq4eKwaCTgvNBrb/F3s3yJSP7dBgrnAimWhVDrE4rx0Uxctn3F&#10;eJN14Wzy0LLYOOB84a/Ppb0alfbYJUPs4Atb7bfdR/fSkI6hrHZ7M/+xr7sXqseULivLRSvyVrzC&#10;y4tp+zuFl9tUNPuyaGS/TxLYneGLY78UwNlCLp6IID9449uqe4B0M7ORhkZirNz0/i4SsSNuX5R2&#10;5Xjhd34FIJ3W56JvTOkiIOUc56Yr5pnU4KOUeVz5NZKsdQ6J8+/bQucUJGu2MK5a7wTSXAbTZi1D&#10;A4lJeYU8Nc3PRGw1HCE6R+ccq8rTBUcMgegcvfP04ujVdsYFVZqoHLSRpk9UfY/rO1wfqcTjClAN&#10;lMFwcmdKpU226+4V/MQVKw1a5GjiSJgNlCrQa6Qva69imqyZAxRnq2VmE1YMOIuWKea1MOwDVB2A&#10;xfhvjTfUIvtMW1nk4iAkW1TeU0aZnNIu+TwPApfT+ZxH2qU8fB4g3Qa2fbTdrlOa8mE7t8vyH9tg&#10;k0YTyeYpoZtpN2XUwFQGIEW9uT9dpJFu0mZhJU/JVDfXyM6/Z2wX2e9vuo/O52RUvrHrua2AX/6d&#10;Xe/m1rLfp/Uo2ZVbQ7pcjvHXgbTYSDdvnwNe02Py6vXWJ8ufBUhLx9ZzjV3cmnLPy4CnRRtjzKwA&#10;6QCme4BUBQQlidJ7ofdC9J7oA53zrJznzDnOUJYxsUiJlSorFdaxI8WIj4mDlLgV4V7VcMcHDlMk&#10;dD2VglNzJxpp9IadlgXNbZ4fTusumHkz4HBqINq7kqbUTYiiRAetd8TKoZVDvWnALioSE65PuBgh&#10;Kd55irkGVUjJFqYowJqB1JmmKQqSxAazLIepBK8ujb7daBs0PhMsqtAwH9MdK9E7+hnTT5TkWYs+&#10;L4lbALQjv6GPT9KOgZH3UG6madY26Fz8GpewZxjUpnIxPNu+M5LkfDdS5LKYdwUvBKSWl6BTIEWQ&#10;H775HU152jUFUjIj7WfOZFJgmYh93KraFEylAMEOn9FtuoCPQ57TPIrRf5M2K76Pzr+X713w6oaQ&#10;XlIXsn61q4RTsnqNbkC7zB+iU6DL4cG20hVwzG9YY29rmZl2ASmlWuWdLGjRwcoLiyCsgmMpjjOE&#10;ExWeJ8dxH3m6WnPctZzGjkVU2hjRlAix5yhGXpbAt27e5o1r13jJeZquw7ctvgBpLsLUh3YsVeaf&#10;TH7dGuScKpU6HGYD7XOU3UFmxEwRaycsPKzrwDo4Ome6ZRBHhadOEPqYNWaQfPwOqviY8EScJhsA&#10;SjyKrKFJcuZXO2lxm12YOxu5HXeTvcd23TLt6jfnwGEP7YDgnbTru9N7Qxl00hA7aFc/3UUXgeYu&#10;0mxQ2UVXUeYKDQOCWINYy0zMQudIjYv52ecG0rFQdm8cmV4ASHcwfpvRckEjbDOmPP/igXRXfiON&#10;QDpOsS+i7d0d2/UYaZza7wJShgYcfx+UHKw8NrUsqQUykJY05VGxj7piK92qSLG9qhNUEr0TzoLj&#10;aRAe9C331ys+W6143EZOkmcpjhWeJdBm22lE8E6o+p55u+aewq/duMlv3LjJq3gO1i2zFAkx5vqq&#10;KeTqzrX9cLKiVcl+3QmkJqvRQZ8fu2xPTUDnHIsqsJhV3O9WfLI44XG7RL1w8+g6d2/e4ubskFkC&#10;165xbUsVo21KSGbjrVMk5MunHlQHV1hRj1NThSXzO7lEzB4UfmsDwiaNQHpV2p4G67aXTbl//taV&#10;6fMA6VXpRcul2SdiH5XjktmWj700dpg0WTo6X66x92jpGxlIrTye/iIgdbrdWJsCLuWkTRGiJtRC&#10;SdkU5woVkUmFNzTdK7xbSDZnw5mmsHGezqe/SFP41WiqkW4DxGY9RyAd7Mh5KpMExOUtljl12QO8&#10;TUX7cNmFqpB9a+SLYEe8lPK5XD6d2GgLoLbB8dQJH3RrfvL8CZ9o5JEIJ3jWUtNXDamuaIFWE733&#10;hjwxEbqOg77jHso3mprfvX2Pr7maw8WSgxip+x7JO4NE8vQYk1iFjZ1L29WVLbOJy9PhJIo6WzQi&#10;RlQc0Vesq4rjynNyOOPnp8/48YNP+eD4mC4I83mNV5iHijuHR7x2/Tqvzw657j2VOqokNJpoVi3V&#10;ek3VrQmxowJzo0p5Wp9smu/UADwOQJqGGcDVaQTXXf1jG0j30Xlg+BXpykC6MbLvJQUbiXa08ZQ0&#10;O5Ttw4ft/sUl+Rl0WYqU5Y0d/BJsD0nUZJHxRMF5RDxRFVVHdB7/9+7c/Z5orkyyTupygceCnC+S&#10;sTOv7OePFxbvq+zUDrMv3a57++iqTTqlXel33fuiSIp5aMvtaSPN5HeXIVWtESDz15qojIUOn4HH&#10;3sntle1hAL4EVMjfKtr28LN8dAAvhWIOcCOY9sFz6oRP+55fnpzwKcqTquZ0NmNRNyyrwLKqWDhz&#10;dVo7ofee6AR1DvGQYoePHderwPUqcChC6CM+GYra1tLCB2OYMLo4izM+bPNvUgXw+ZxxsePBRTAw&#10;FU+XXbOWsxkPguPHjx/yy8UJTyrH6bzhSYo8U+UpiYftmo+fH/Pxk+d8/OQpnzx/xqPFgkXXERWq&#10;qqIOHo9C3w1a/QZvc+HMDGOAsmtWdjENOW3endb9/OPzdJU0L0S7y3WOrpAE8qztymRy8IXQRlYj&#10;1m3z1X41mRzNAg6yh4ll5PB/7/bd70kq2mgRiK0Gm+QsFK2TAUiHFGrTqX0kWYuY5l/u7/p9SsN7&#10;W9eL0q53dt37PHSubBMZ2VuvnMb4mSmvOheTYcnGIfiUnc2TaZU+a5+SIdQ0zGkoMKOSf/mG9e8C&#10;WvkjkqVLvC3EOKH3jjMfeKTw4fKMh95xMq9ZzWe0dcXSQeuhc5Ac4J1ps3mq6URtB1HqOUS4ESqu&#10;h0DdRbzapKqUy1HsFyPYK7s6zyDCllKMZ1ETTvLAkqASjzrPWoRVXbGYz/jlcsGPHz/ks9ixOjhg&#10;PZtzliDWM7pQc5KUJ6sVT1drHq9XPFwtebBc8Gy5YrlaErxnXgVqUTR25s6lVg4Z2jO3hySQmN3I&#10;cjtN2mF67SN7NtZ3TGzfu/Dlc+98EXRZiSd0hWRXhdFBDdiS44voojQyzUSnnW/zRWEL7MWAVKRM&#10;7W3PvSvTQc2dqpDm6WO5hnxyxzt37wpTF+E8oEy1jO1nU5qWZbtM++iqDP8iaLtsV+JHAdFsG5Wy&#10;qGSMsulMzsQBASGow0WQqAR1BMxnkwiuh6AOjxtD3KntLze77niVqfxQFvvkBEwd4jzqHHiPrxqk&#10;qol1RVt51l5ondAG6PNeTFcJLhh4KomkiYjQBc/COx53HU/aliW2iDVM3UVHsFBMPyhbLDnf24wz&#10;m5eqaX0+b+t0KeFyNLPkhNY7TkX54PkznqTEompY+polgT7M6cKMVTVnNTukvX6Ns1tHPLtxxP2D&#10;GR8APz0748fPnvLe82c87da0Ahq8TfUk72RSq4dgmxgcEad2lT3+52RkrPo5ynOTIc/h5xa/LqNz&#10;39tB22n2XpN+dem1/e6uMmT5Lr/uujae78tnD+3Lq7BxtP2Ojzbyn/QT6xqWi2LPULt3pSO0SgYb&#10;gHcB6F1GpTBDoXbYgP5/hczeOQ5imhdHsjujNVIB2mxtdyI459DgIDhcCIj31jbKhpvZwM0dUyjJ&#10;/JacX9ZxrMuqElGiF1JwaOXRqoKqIjlHS2JFNM3VCwSHOuhjZyDibH7do7QKbVJO2o6TvmeN2NR/&#10;sv11u92LZu2yMA9Xea5WUNV8XK4qToQggsdcq5IqkUQKnpWDB8tT3n/2hFVVkeZz1i7QuwppDmhd&#10;YIXQhUCcH3Eaak7rGYv5IauDQ1ZVzRmwEkcUh3iPDw6Pjqes5u2b5TJte+pO+OKyvcv2ZwAy6dD/&#10;GdOLgOE+2sWjy0jz4Fu+L5eU5Rzu5dk7Yr+7bYCcXkMGWaC3V5Q30uzoDIUuenYRSQaQ7e9eRIXp&#10;06/tvPcCo9o2Tevr89bEXRF29tHGd3cMJtPCimLbSJOFeBMRJAR671minKTIQhPqAyHUttccxTlw&#10;3ha9vUAQ8Kh1/KF80zY2uw/ZSKBkjdE5ohfWTllJopVEL5DEtnviHUmVPvYkjWbaKTxwti8fHEkc&#10;6xRZ9j1tUrPgT7VOyMNHDgQ98KcMK5ZWsB1R5NK7PLCIOoJ4s1+JQPBo8X9tPMep471HDzmOHWdE&#10;1uJQF0ACqEPUWjKp0PYRXx+goSFKRXQVKQSzTosNONInXNtbjIR8tPUG5dnFRQrHVFaKnJdLptrS&#10;hLbvfa4+slP2B25ecjFpj4uuiws0/f75slyNBFuc3ebbRbQLCy6jgedSVI0p2TOnk/2nWl7asyf1&#10;InD4/9OvQmL9bYvlBqLlspBveKHzyrISVo2nnQfamWddmZ0SL4i3hRrJnhXnQf784DZ8WjMIGEKZ&#10;G1TwpDrQCvSqJAURT3DetmYm0GR2wCoEg2NVXFIL+oEjRPBJSX1P37eDBWEqmaU8NnRPfpfpnQkA&#10;TbTWEXwSCRDnScHnoCqO067l06eP6L2zff8qIIE+KV0fEe9xVcCFgKsbkghRhSgODQHfzPBVQ9U0&#10;hOARkpkPcmg+Y9yoZdsW1Vzqso1UrEbbdP7OxWR983z//M+RLgO+i2gXRn3RtOsLksstOb6FTIYY&#10;o8F2dv71odMVYb8iqF413V8IKiN1Ydb28y+AdgmOgV7ubOVeBokShUjy1sfOm1P52QxODx1nh57T&#10;ueO0hkVQOm+r5RTz4462hFKQMoBO7OMiWatzeUeQ0Iuj9UIrQsylcni8BrwGC+KM/U4SJNqWzaCO&#10;OsEsKvOoXBfPNXFUyaa7BjZWlkHmBim18k3bYmiP/NzcV+w9l8ykUXzokwjJmV9pckIUi2CVELN8&#10;iA045i4F4m13S0+CMC72leAl4h0uOFzlcd6m9EHAlS3JgzKSNTf1oB4lQN5nLzDZlngZXTXdSFPZ&#10;/YtAVylLniBfStvc+LMA0W1ZG0RxO+HQmuPPAUg34HOrjFMsNGEomez+SKGrpvsiaOh7vwKVDlHy&#10;2sfEq9J0ELmofIPWVaZ5Ze+3/WaaoRdaLyyCYzELPGuEz6Tjg7jko7jikU+c1Y51Hei97d4vjC/B&#10;R8bvlcWLXD/N/yuaarYJRIRehWVKHLcti6Qk53EScMlD8jgNBCpqaoIGtI34Hmp1zJJw0CduJng5&#10;BL5yeMhrB3Nu+LLP3hijZQTLvECw/ex7ndgLgI4MNQ2YHIIQ+mwjVRQROGgabl+/jovR4pSiCBHv&#10;BOcdihI15qtHvIGreVBYxHwciBfyOJW/W7wmMrOH1UJn8wH1+Ux0mSwe7SN7Np0l7qfzvUoukbM/&#10;T5r2oYvp0gRwrqZ/drTR99Vacde3TfnJZN5Kk2lSWXTI4c0GulpdL6SS32VCctGzPy/6IstQ+Lsr&#10;z/LMekD+XXPnxLSi3gurSlhUjkXlOJt5Tg9mfKrKjx8/5fsffcwfPXjAh+2ak7phPavoak8M3myY&#10;zi5xBag9Xj2udPDc1uomnVxAc2CSpXM863ruH59w2vck5xEXACGliABePT5mx3XnaVQ56DuOuhW3&#10;Y89Xmprv3LzJr9+9w9dvXOdmCDRJCUnxKU/LpzzJwutKW0x4J9l2uN1Jy99ezBlfotlafVRqhduz&#10;GV+9c4cbXjmIHX61wi1X1ClvLNFI8J66aVAVVPMgJnY+i3jBV46qthCAMSb6LuZpu1mmi6+olb/Y&#10;7gzgvcWLNvtvtvPK1kCtmuyIkxwQW2VPLNN8JIpxajKpzNtRd76D8dknC/Iy8E6HeFxbqT8/TU0t&#10;5TtlfJle5IW4QheBrpQ8C+8mykBemrV0+fvkn9u1KlJu9d2ckO8mm5o48maZHE/BnmR9VDGHfFRJ&#10;yU6FLEIMDPN/cuJyFQ1qnHidp+ndKYhuU6nsvusiKoK4kW7HSxvpdDKNzfdKPUu9poPIdnmk5LfV&#10;kYf0Mu7Qkaxd5hFruKZgMYCsQKgqYsyZekcKjjYoy0o5bYTV4YzjquIXz475088e8ctnp3zWJp6L&#10;Q6s5R4fXqX1ANNqFEpwtkKCCS0LlKiqpIIr5DjtbXBJ0cHzvFfq65rQOfNi2vPX0GW8/P2Z5MKcP&#10;FZ1ggUGCI2ICZh5QtpvpGkp18oxXRPmte7f5nZfu8o2m4RWFG23HwaplFiNV7tS2ys7QOSTbT8dR&#10;P58VxahdF9AynmcwNKerLGdi++IREEWCUB3NoA48Pz5l3bY4H/AugDi6PO13zuMIBAIuCZIiXnsO&#10;Us9Bv+brN67xUggcrjuOxBPw+Kx5GkJo9o9VnFjEKJc3uRRwGZZtspuYNbcQqpC1c4uZGnPoPu+z&#10;hKbioVAW8YocZTOHloWeLFwu8w7Fax64yIMQDhVnJpAcyVXIiFekc2TxsIBkXdhktMR/3bxM1koA&#10;bDATC3m7rrm9MSmrua3l0K+5TuWf8dQheatujnOQZaXMNpCU3QQLuGY5MrQ2JaWEaCzH4ZCxIEud&#10;pbPn42X3XD6Kxt4vL+d8Mw/937tz93uqiibbMW/vWuoNPk5o0KIuoM3v7U5cAOXz0s53d9zccWug&#10;aX2/CJrWaVpvN/l7qy2GKyqkpOZiVHlWwbGo4PSg4uyg5n6M/OL5Mb94dsKHq47nrmJR1yy8ZxUT&#10;lQiHs4aDuhpteJj2QvEgSlYCwbRRxWyE3gsaLK7oyjlW8xlPQuDnZ6f87PSExy7Qzub0wRO9uS8l&#10;Z13FJ6FOShMTTd8STo55LQi/fvsWv37rFq8K3O46brYdB21P00UqNS+CQXPBlrm3W8Kcn41B1lYj&#10;/0Z+Zj++PIKVNnUKrozUHlzwVPM5dajp2p7VqiVhLlpu1oBz9DGZthcNDLxTgiRq7Tjo1rx6eMhL&#10;9YxrKoQuQcwmBcyObRqxFdKOLbFu68iOChlIFJAS3NrlGK+a8kkDJQh2IDkzHRiUGrh4X8HGzsME&#10;xA3NTCk8G/nm8wuCCd4QHXbg2RZt3Chfs5/7++74vaLvpVLnCW4UzdJAdMxJsfCFQ4nyCQcCNljk&#10;Nh4GnKzN6OS75e1SlgyrJTvrbOMXxrcmz8qNwj9yzUvRpCwoqs1a/P/hzt3vKRYmjKINbGa/kyQX&#10;bF+ajeLsAFIr877GuBrtfHfHzR23Nugq9b0KlVxKPtN6l/puk5SRWNT27rpAqgLrKnAaPCdVxePg&#10;+Tj2/Pz4hJ89O+bjtuOp9yznM9pZReuFddcS244mBA6bmpkPpqXlvuzEbIHkTuy8wwUTLPG2KNN5&#10;x7LynNYVj4Ljna7lp2fHfNh3LOaHLKua6B3JOaKzxShRqJJQ94lZ23PUttxoW37z9h1+685dvhQC&#10;15dLDldrDtueWRcJqjkeQAbPoYMPnBuuoi2c59wWPzNgljc9is8DlPq8N12FWdVwbXaIw7Fatyzb&#10;lj7kFf68PUWwDQ7mpmuO9T72NLHnVtNwd37A9VCj6y7HLCi+o/a95BORSBQ1EMmaoYXVy1eJvu9M&#10;Y+u9s0DZdUVqGrSuiXg028qLdofLLmclKuowlS/fz+my21kewnO/tkcFyEc/3szpEZmNNpieAbT8&#10;O9f3xzYr+Q1T+NxOAjYoFADN5omhzJoHgAlpfj4cn5P9jy0WxOSbxTNi+L/9HDTIIdtcjzxLKH+X&#10;cm8C6VgrNoC0lAly648a6QCkWgpjne8iKkyYLFNtfHi4t6NwJvfbKa9GZeq8k3Y82HFrkyZScWna&#10;PTQVwkFTmtRbtv8uU3wRyEJHcHRVxTJ4zqrA8xC4r/DuuuUnT5/zi5MzPovKs6piMatYBMc6ZKBQ&#10;pWs7NCYq8cyrhiC260kEO9ojOPC2il0Wk9UpBM+SyDJ4FrMZT2c1v2xXvHX6nHfbNU/riuVszjID&#10;aCqLWVnrq5LSdJGD1Zqbbc+3r13nL997ia9XDdeXKw6Wa+ZtS5NB1Oc502DpGdhSfrHn5InaPpry&#10;0+J3ZtkyLzCkdD7BuoBCnYTGV8ybGeI8zxdndJVjoR1RFF95W4CinBCaEI24FKlEmfvA9dmc67MZ&#10;EntqsZMAJNsnk0T6fBBhyp4WIkLCDiVMOTShBpe9CRy993RVRTdrOHGedV3ThZqegDjbu4bFRiF5&#10;8ywwLUtRiXlnlW1IQLDZRvEUEOOItVeeApswZi2tvJO5PbJ+iwqQFmie0vmXjO9lcLOePkD7MPWf&#10;nhqQA2lPMrbfrYwq5Ni6JcB4fpYvm8bby+NgMuY1/J5NRCOIFqkh82L6Un6SBXUbSBNkk8EuILVi&#10;5Uw2M9WtUF0FCLaBdJt2Aen2vRehC9/c8XDHrQ0agO8KaffR9nsjSOa/99TZVoRBvSM1NcvgOPaO&#10;p1XNZ6r85OlT/vTxEz5YtzwRx3LW0B3MWNeBpSQ6UaQKVFWNJGhXLV0Xcc4RqpqD+Rxf1RbUmEQn&#10;ySLIBwPEzgltCCyCZzGrOZnVfCrw09MTfrE847H3rGYHtKFi7YSU3aJUbNHQJ6iTMut6rrUdrzjh&#10;d7/0Jb5xcMD11ZLq7IRZ31F1LZWaXylkG9Q2MwYuji1xPs3mIDTwWUzMza3eQJQ8BdRsV/XJFp+0&#10;i1ShIjQNK4k8WS2IwZz4DQHsjCrUjpMWEkGyfTHBzHmu1TMO6hqfDGSd2tTajiTJPaI472M+wM7Z&#10;oYHJMZhGUlXR1zXLquLEO94/PeXd58950vX4oyPC/IAY8zHRoXgRYHbfDKe2i2raWwXT+QyorCx2&#10;FXAjT/vzf/buefGc0CZ0bdKuu+We3R/sw9P4EGoaKtj0OE3skiU702xtpjDQEBNE8qCx+e3Szwpe&#10;DdlN8tyUrPJgN5CWO9tAqnnQemEg3QaCESzKe7vp3Hs78n4RuvDNycMLNdcJ/SpAuusbJT9XQgtu&#10;3C/NkS8HVJ4ueJ5rYnl4wOMQ+MXJGX/04CFvn5zxtJpxXNWcVRXLKu91FyV5kOAtWpMmi+ruPIt1&#10;x5OTE1Ypgg9QBVIIRO+hqdFZTec9rXP0Vc1Z5VkeznhSBd5ZrfjTp09552zBYxdYNDO6ekYfggWy&#10;FTEPAPIiE5FGlVm75rYmvnX9Ot+5dYs7seOgWzGLHaFvoY/4DMKDH+ckgo7xZrCGjbzMVxH7qSxN&#10;f3ea8jTbeO7ImOhyOGA1G+GBq/AxL6HXFTKr+ejpQ1pnZSJqLg8W/s5BcA7vHJqU1PWkGKmccP3g&#10;gDr2VKnPC0wGus45vDgqAkE9LmWd0NlusF6FtYKGmtg0nHjPJ23Lz0+O+fGTx3ywXPKg63jatTCb&#10;0cwP8cFitQqgKeYFrIQTxeftqBNJQzRkG3jWRqcgVbgu5n9rU+yR18O21o1ru2WmtOuJ3TPvgvGO&#10;G1bfyRiQv6BlkJ7mkHDaI3nxTjSbqXQcoEq+DLb0og3nWg54mWxYKaaY8SOTso+wPK1zoamNd/hb&#10;TSl4ISCd0gA+Azjsp3NAmkeJz0sXvjt5eGG6CX0uIM0Jt9Nvd/Tp8+FZ+ZFtPlHMPtk2NY8Efvr4&#10;MW89fsoH644nvmI5n7Oqa9YhWKQlUXqX8FVAvJ2RFGMk+BrnA9EJa1WO1yueL5c8Wy54vl5xEjvW&#10;IqyDYyGOE4Snqny6XvHBes0vz075xekpH7ZrnlcVq2bGGY41glQ1ipnoJAs1yY4TaWJk1ra85D2/&#10;cecOXwqBw3ZF065oYofrOwJ5KpeN82VyNeWQUPwt879zWufYTuWnpbTyuMngZZpo3sqan3kV6oyh&#10;OEFrR6o8D9YLniwWdBFCaBDvs21TETFQzLUGhNj1pL6jDo4bTcPMe7LVJH/Z5Q0LnpC39iZMC+2c&#10;s0GpmbGuK5464eO25Z2zM355dsqnGnnqPcdOOOl6TtoW8Y6qbvDB08ce70ybc9nVvwxHgB2ZrYIQ&#10;Bi7JAAJlAB9lfbqyPdLF/fk8ldzyX9lsN82RXM6iDcrwibwcLmIGC8ntia3QOxKSLAC4ZLuqY+IZ&#10;Qyn7qF1PPzwdCMBso1lHzyOJyVUB4bHqm7NvSz/lzGRqfxmQbjBn8tc2WFzG+ClQjYj/+WhsgAuo&#10;yMwV6UWBdOjk2/e38tlMUxbyxvtC3oLpBQ22wPTxas1bDx7x/mLFcdWwnM9YBc/auxzoowzrggve&#10;Qt0lRVXwPpg7iw/EuuIkdpysW553Lc/aNU/aNY/Xax6uVny2WvPJYsV7p6e8t1ryXgbTz2LiONSs&#10;ZzNWEuidR4MbYnwKmo/gsPONQuxp+p6DtuO1UPObd+5wWyMH3ZqqXeG7lpCgFo9LLvuv+tEVLgOn&#10;8e38VNPs9JsyM/4swCCDHmpNYBPB8Um2yangesU7RxS1AamuONbEw5NTVlFw9ZzkHSmIYT6mVamC&#10;uIDzgZQSXdtCityYH1h8Uudw3vbqR1OFzb9WPaKO6B2tc7Te0zYNy9mMJ0H4sG95Z7ng/XbNfeC0&#10;mbFoGhs0RThbtyzWK/MsqAK+rvDOW23T1HWsUOFXWVW2J7bKbVwpGrv1kfzmmMHnoGnrTEqgBZ+L&#10;rXqcohc3qk1t1/52GUQ9ts24AHPRnO1/pT6liiMTZGj7TRAt3xsS5Q45SmB5MNIGvm2YoyZT+00g&#10;zUF2MxNgBKOxormAnxNIPw+ITkeei96bprko3S7aBsDLqDBe2NKYMg0T1Mk9A1LdeBcsoQsBQsUZ&#10;jgdd5IOTMx4pLOcNq6pi7aAXE5zgbGeN9wHEFplUHM4HBOgVOif0VaDzZjJYe8cZ8KzvebBY8vHZ&#10;GR8vFnx4tuD9xYLPFB77wFPvOa1q2nrG2nvWEVxVEapA1A5ftkRqwqUeFyNV7JmlxFGKvF5V/NqN&#10;W1zvu8Eu6mJPjccnh4sTIB26VOaITFbvJ8Aw8KuIWB4kpfwEm9ap5G2teYVeTNsqO8RMRxSICR9M&#10;i2+Bvq44E3h0tuQsQu8rOu9J3oAUNQdsVbH9+D6gQIzR4pGqDZC+qgh1jbpgR1ITcBb4kCS2mLSu&#10;Asuq5rSueejhw9jzzmrJe92a+yKczBqWVUNbVcSQzTHOcbxYcLJcEAWagwMke2QUELUTUJkMSmWK&#10;bFq/8S1zO5sB3NBlRzm8Cm33xyLLo1wbmenBWlldOWbcvGY1W5PNIZ9BAy0gOk7lzRd0zN3yH6bu&#10;eTFxEIppCbLmOVZLR7DNlwwa5gWVF+OZJdnQbfcB6XmNdHwlX5K/vk07bk1pClQvSld956rpdtHn&#10;BdJ9tPtZmbZsvSv5qANxcDCnbQ64v17zMHYcO1g5IQbr2Gb/E8DhQkXCzkcS7/HeQ4yQz5dvk9ng&#10;1AWi8zadzOaBM29R7VfNjHUzZ5F/X4aKZd7RpL4y1xxNxGgC732uh9rRGR47y6ghcaTKq03NG9eu&#10;M1+uaGLLTJRGPEGFbtXj1NzXbQOC+U46xvnSwJ8yOCGQ40FugKvmtFkcLZ0Jti2EjW1ZeGaAmsXX&#10;Wdi/FCyu6jGO+6dnHPeJdajpgreVdQdOPF58XhwTIooihOz/+ezpU3qNhNmcMD+EqqJ3Nb2rSC4Q&#10;XcXSB07rwNms4bipua+Jd5Zn/HJxykddyyPnOA41p86zco7O2RG/nZoPpp9VrFPi+ekZJ2dLZvMD&#10;mqqxUxDyFL/wJIvUqOcNPNK8un9egy2z+6vQ7qSF24XsW0jKIDq2DRlEi/lFXEKcpTd7doHakmWp&#10;wNioyWUNlxFMbYYzDhZkH2X7it3TUsxcVJMxzFVsKL5tkBmUoA3Iu0Aj/YO7974HZu+iCN4WsExZ&#10;JGy6RdkHJ9lPNDQpu3k2Gm4/7RrtLqLL0pXp48CUHeWTSfn25VNomI5ufNnubS8sbdMQc3TIozww&#10;wFAMwOTwiFNNPG7XPO5aVgKuMVDTDDKJHJkI2xfvXN5NkrApbo7gnVsLFUcvjk48bRXoqpo21Kyr&#10;inXV0IWa1lV04knO22py1oDFiTmRY3lLsq2XDqhwSOyoYuQa8Goz5+vzI45iR92tqGKPTwn6RHCB&#10;ylU4Z6BkJ8OX4NPW7cf113ELqLn0ZLtYrr/PHcVaoNzPbwtWbrJGylbQXadEl/07Kxtcnqtyf7Hg&#10;RISuaeic7SpTJ8PQBYKKz3pNdmMConMs+p4nZ6c8ODnl8WrNSYosvWdZBU6C46kXHgXHh7HlF2en&#10;/Pz4mPfWKz7B7KGnoWLpK/oQKEtWUcTKaS6t9EAvjrXC8WJFBHzlCd7nkxKMVwJospMCLCKXzYQG&#10;fomdSlA00gJu+a+sc+VLC3/P94/NPlTAJnNHlOSNz2qNiHHSjAqaFOcdvfZE7UmS0BBJPtFpT6/R&#10;4NR7wJPU5DGJEiVZjNkct7eYCwTbdeUygI722FLg8RyywQWs8GDYhZwlagMvsEVCQNV2mpV0Wxrp&#10;ve9pnAp0gfptl4qRtoFpCqQGDJM/txrgIrpqukIvmn5KG3XYeHI5lc5rVMDa7u+jjUbd+r5zHsnn&#10;HLXO4Q7nnInyeHVGSyKWxWTFDlnDDJZl14+oIAkqsZicwYUceMQWHxSLCJWcp3d2hlGbNZ/O2Wq+&#10;rZiae466rMk4ht0kibyHPUud2R1BUqTWxAHKvVDz5fkhRynSpEiVIiElJEFwHo1moDcvg6mKWXi3&#10;JcSZu8IoYvbUQGGiKuRtkxn8i7uTccryFwNAlWSaNkLnhFUVeO4cj2PkaUqcAGtvu7d0GIzylC5r&#10;LiLFmd5OD1irsugjx23H07bl0XLJg8WCT8/O+HhxyvuLM95dLXh3ecaH6xX3Y89T7zitzO1p5Spa&#10;HB0CZaAp/qbOFszUezS3UxsTp4tTuq6lcY6jqqZGkJggxQwips0XrokwTu+Hq7iyDX8N/CzvFY5v&#10;07SdzpEDFXPZUhG8C6RoioQXO2E2qfnnakkriY4EXnA+gLf4r4inTxA1kiSionkwVpImUrLNJV6c&#10;BblR24gBo41WGEF0W/s22cqJNvr1JEF29VNyfoaug3JhQHr73mSvfcnMBHefQ75MwXILSGXyvOSz&#10;O5dNym38QnSVfLeplEuycA3lvAKVdIN2NM2rCOse2gukYra4KNBJIjpws4reC4t+zbPFGVFBJGCn&#10;r9s/58SEMruTeE0E9Xi1zq9iIGhTP4cTC/8WsUUW82PM0zqx6aEjA1neyp1zyiN/tsplTdHg3HYn&#10;BaBR5ab3vDo75BBlnhK1JkKyxSknYhocZiubMMJ+FI5m0DN+bnMtUwGE4d2y77s4+5jd0uqT/RAz&#10;yCrJQNB7+uA4FeFs1vDpesn91ZrnKF0+BUDL4FKmfoP2ZYBnR7F4kreNCp04FinxvOt4sl7zqF3z&#10;IK75NLZ8GnseqvLUCachmO071LTisZOfzI8SbycNmNasxKxBpRypO2FtuFie0a6XVKrcrBoOxOOT&#10;HSjoB209I0lmUvGnLTKr2D5xFZcHn21un+8dxoap7I8phm9u56OQUrZ95u9o7G3TBDaoJoUetfPC&#10;nGmhMTH44jox+ymacGLuaJDzZbfZTPL/Bq178rvJsJW3yN0umvbpDI8mB4Vbau1mU3u16QD5uIYy&#10;RdiT94YASwb04e8LpgNTGiuyP80+uuo726NmKd+0fvvy2S6fXaatbwJp/rcjs2ke28I1CKMIvSit&#10;2pbCUDli6pDgkOA5Pjml7xWX4336ZEsYnkQgUWmkUrUAINHmOylFIr1Nv9WWPbyzs5yiRnqJOQC0&#10;ZDcTxWPaAlKMaIrTBIIFt8CCe1AcqYXh9E8PVKocOc+92ZwbPjBPkSaaRkqKxp9gB+MlTTnmaebN&#10;ZHo48DRPGwdebVybnbmUwYN1VClTPIE8vdTBvpT9OeuaLlQcOzg9mPOzJ4/4eLVgGSpiXQ8mDhWx&#10;jIvppkTRyqNNyo7kyXlSCPTB0zlPGwKrJrCYVZzWNYumZtnUrKrsxuY8HZ4+WVe2gS5rWs7iH9j0&#10;NW8dBvseQhd7xCmpb/Ftx22puFEFGtG8c6wAjvGI3EdLP7UB0rhXdl7leUtOXei8UE9NWNuXvWF8&#10;Lm2oCrG3AwCRhGokaW8m1Dy49knoEHpX0aqjjWYfjjlYSAiOygtONWudeaeeE5tux2TTemc+zprL&#10;QKl3Lpn9ZwA8lnlMW+h8nSacETK6jl4RiuD//u17k8WmrJlkjm/lP9A2QG0A6Y7nu+jyFPvpRd6d&#10;dkDrDFd7e18qEzr7t3n//EtbXNr4qwAB2Q7pK09VeVLXUQVPqAJV03Dj6CYnz05pz5bIuid0kZB6&#10;6mR7v+toU+smQY1tVzS9L9pumrzI4sSmopqnjHjT1sozl8tUtONRGMXsdmL22NLhrG622OEVfErM&#10;FW76wMuHhzS9RYIKKRHAVmBdXlUv2xlNbd4Cyc322r4nYjbb7XsWryANYFyArwh+MVE4AslbzNZ1&#10;qDibz/nMKX/y2ac86FrS4QFdVaHOW0e2foe4ooEzrCSD0Kdk0bKyDTN6byvudUVfVaxDYB08XVXT&#10;hUDvA8l5ogubYUYEO9ZFbTnL/BvNLmdR2bJpRYDU0zhoNHI9KS/7mjtVzYFzBI1o6s1Ml4VS1PK3&#10;CEmln+Z/2dPBVsi3QWUU6oHXw519ZLJhVgWHd+ahEYKZmiyehAH4CmXt7WDE5yhtc8Aiezf0eePI&#10;OvV5td9mRrbJQPJJDdnP15vPbN/3pqFmMLXBp5S4lH17INCs9bJR3ylJnhnJkMTSmd+rmWL8H9y+&#10;972kyaI/ZRupqC2sXDS13/h7RxG202zTxU8vpqu+O11E2i7flHZpnxfRZUBa8jPwPD/VkYE/yTq5&#10;y+cerdbMnIe+g5ioxdNIoFGPX0eamLjmhGtOOUo9s35N066oV2t82+L73mxkXgl1HrGH4BYGBmYr&#10;zeHmUDu+JGuXSczNKmVBl7z32RY8hjDTeSJayOyllULVJ6q+5+VrN7imjrqLhD4y8wGnSuoiToUq&#10;1EPowMwMyykzTsRsg8XscP4q6mu+svP8MPWC0QBTkqGIOhN8H1ggnNU1i+tH/PjZE355dsbzKtDN&#10;ZxbEZLCpZX1mCIc3nR4rVajtcKxccJsqW3Ss3gvRObNxJ2feGTDZZmv5WwuZpk6KBoLFfUfVThvI&#10;irFLidD3cHrMLef45rUbfH1+xG0fqFNvspOiAZjmSFa51UqprV+MQGMstUG19H9Laf/2z+DKCvum&#10;nBctMKnmzSJ91h6VnkQMzo6+dsIjUZ5UgdX1a3R376B3b6K3rxGvzSwOL2sW2rNKkU6VJJ5eIA4A&#10;6AZbcFVVeO+zZFthS8+zOk28N0oVyvTK/jhXwzKAlNtTDVeFYWYif/TGdzSlROpaA888dSWzfhed&#10;A8lzI9mONFuU5fNz0cU5jw06+spdTC9allEjmdwb0XOS31iWKcnAHwPS0uCqiTq73iyc4yRUnIWa&#10;szDj4bLlRJVYB5IXkkv0RLo+smw7nq3WPF6Zs/1pUNJRTRsCva+Jrsq70M2pP2JTfyFZ2LfE4CuZ&#10;huke5gydwSEieHF22Fs26idVXErUUTnoIzfblldi4i/fvctvzQ94PUUOFguadk2jkX7dgjhCqOii&#10;rbwWsVZMK7LZjTGkdAYyT8vMJ0tw+SMzvByKZ52h+FZKXmACJYnFF1j7wElT8+xwziezmn/20Xv8&#10;bL3kWeVZz2Z0vs7aYp7aZ3ur2aKx1edcGHXOVpHL9Ftts8KgEYrkBZAAamDZ51V/e8PA0o4sYZAr&#10;g1cb7oKzmYZLCdd2zNct19Yrvn3tOr9z/TZvqOfmuqXqWnzf4lFqCaQ+WqxUyiBp7HH5e2TAt9tb&#10;u41gAr77aNCnAVO+yM3TJzNJiBd88LSxo9NEK8LKC6cK119/jdtf/xqHX3odd/sO7vAAN6sM19o1&#10;aXWKrhbIs+csP33Ik48+5fj+Y3S15sA56piQtc16Gu/RGA1EHbbDqwBY8SeWfIgk2bMAcvQsSzid&#10;axUqQJqwBSd7RwAbIM1P2CF//OavDUCaNOXILMbKqwKpajp3b/vvKb0ocE1pf65G1iWtApelLbSr&#10;PBe+uxNIx5dkWC3NZZlQeasAqYhYsF6BKgRS7HHe03rPqcDKeeTwiC5UdJUnVllbcslscwnWfeLp&#10;as3HJ2d8dHbKZ+sFT7S1vfnzA/pmbqdhpjIdATKQWjHUjAIFSPNU2AZVK3TKfPLZ/qiYdkFUqgjz&#10;mDjqe251PV8Njt+9fYfvHBxyq21xx885EvB9hOyTqtnvs4CfipmUkhSWFU6N/FMM1AZQHYAS27A3&#10;UWGluIOJAa2tgptXxMIHTg4P+ayp+OnqjH/78DM+dYlFXdsU3JnWo5h2KdkkVIC0DKRK1uDFQFqd&#10;BToh5jilWZtDseDA0+NMxJhbAMyn7JubTMsywI0kgSo4vEZc21G3HTf7xDfnB/zateu8UTW8tOqY&#10;ny3x2tnxKWAA2itBvW1RzUGVkyg+mWaN5FihEy3UaJDS4c5umgLp5BBNgU4jUc1DQnygcwaeixCQ&#10;mze488bXuffr3+WVN99g/uqrcHAIbZubL4Og9CZwp8/pHjzg4Qcf8fgX73L/5++yevAYf7pk3vUc&#10;YFt/6ToTinIWV54dCNZmjrxlN8tvzLLxRQCp/4M7ZiPVwY90BMFhaj+o+va/8yBpDJzeP5/GOsD5&#10;u1ej4fuXUPnGvrTT5/vSbT8/f51/0+pbnp5H5u03LL3pieSV90ocscvt4BzeO5wmQt9Sp45ZXFO3&#10;S5r1GfPlkoP1iutdzy113AoVN6uGu0fXOHCO/myBRrUz5EMwm18+GK7suXGa/aaR4TjiPJlD1CLr&#10;l6m8RT6KOVAG2DS2dJ7shpVXx9tuhUNp6oq6qc3uJ4IPFSBETfkYlKyxOWwlXYrrVT7K2WeNMB+X&#10;Yi5H5Z0xXTmsz3xn8yp73oXu8qp7dBbvc+0DZ03N07rmg67lJ08f80lMnHhP9BXi6mH6ZsFZBo5s&#10;HtGRO2NZFFJn2qn5HFp39GK7j1BIMQMLttnfuRymT0zD9wlCVOqo1Mm+Z5qsUDnB9z1123IzwutV&#10;zW/evsfX6zm31h0HyzV121mEqrwUrkltK2kyICUPCgxbRMuAasCwKZ+XaaKFpgrDCKrmYtaTXKQl&#10;cdr1xPmc7vo1eOUV7v32b/O7/9v/nlt/9S9T3btL1/esHz+h/eAjuo8/pXvwkO75MX3bEoPHXTsg&#10;vPYS1775VV7+6uv03vH0+Jiz0zMcUIlHO/MC8KVSGUgHHJKxHSkmlcG8VOq6yYXyroiYu14eJCDb&#10;lvM7OtVI+661/dOTqb2XfAzGBAB1B5BODymbfnybdml+V6Xzue2mjaAEmYyh4/en5Rid7Ec2bjy/&#10;7MN5NWKjvlKmmTp0qm2SYSOAuTGhSuojVVXRpZ7oFCrzL+2T+c8liSgJ5+0Uz8FHVAIx1JzVNcu6&#10;4n675hfPnvL2yTG/TJFn8xnr2Zze16gE87NLEdVoZXSSg1yYf6p1OOOly3YwEUVTb/zxHpzQJSWl&#10;hFNHUKWKPaFbc0uVl9o137l2g9+4d4+XvaM5OeUowayP+K5HhuNBRrKtlQzT/cKnkbIGkU1QhUQB&#10;jfkdZ762KnizHdhU08EqCCfBcXo45/2+50+fPeOt42c8bAKLujaHePFmyvDZaT9rtzA4M2T8sIl5&#10;CuaOFLF4ByKSz1o3jkrCfCidy7amCNob77VHMI+LOglVBOmUIAENnhURlYT3gu/XHKxbXpaKb12/&#10;wbdmB7zUJ64vO66lSOg71NnONk0mS3XV4DuH2NFSOVJ92VBhHhkp28YvU3LMvrx59piZTEoUmLEv&#10;RUn09PReaUPNys84JvDyd7/LG//V73P7r/wOzBvoW84+/ZiPf/oTPvzp27SffQartfnDBo+/fsT1&#10;r3+V7/zub3Pj61+Ga3OLZna65smf/IR3/s2/56P/9CeEZ6fcco66bfExjg70ue+Xipl91JfSj7jl&#10;iryZsKQdGGdWbOOjDdQGpEkdURzyoze/rRojse9tFMtAqnk03EfnBHwPWfH253MZXfRmYURZdR7v&#10;W3kkg4KKmZ8ldwZLlBmXO6JkoTdmZwNBXmE2db7kPu4PtnftL1vQMcCmjOllcULtPaPxu75MqUpj&#10;ZxOJTRUzRrvSZYtbj/HTqzWkIqjzeRXas64qTpzjft/x9ukJP3r+lE+942R+wKqZkaqKru3Bj+4j&#10;ZA1OS0tpiWRp5VbK9j1wyWxNiNlUoUhsMl/W1FP3K663La8Gz9cPD/jG4TVeb2puqWPW9rYwlkzO&#10;ZPhCEVAGQJci45gZHtW8JzubI8oROZqymcJZ+yWH67NdLLsxtc6zqD1nRzPeXZzx1vFTfrE45b4k&#10;TmcNy2BbaRFvsWGJxMwRUfNcwFl7lxB2NoiVQz7Gw++cNYy1uUZIDu+qvOmlRbTFaaQiEmKi7pUm&#10;5litXQ/RzBDaBHwdoF3jVituqPK1g0O+ffM2ryXlRtsz7xJVSni1mYzJUVYocqAYKZvqcnONXdfA&#10;38DBXjSTjslq6SqC4JPFai1anDjo6XFeiCmSkg2OKo6eRCuJrvasm0MeaeC7/8Xf4Mu//zc5+PY3&#10;kSrA0xN++a//DR++9cecPPyE7uQ5B7Q0mqjV4Qj0vmLVzKnv3eXGV1/jlV97g1f+0m/B9VvoumP1&#10;3od8+O/+Iz/4x/+UW33PbL2iSUqtzjRU53HBBoCkShf73A4mdULxbChyl0fdKWXe7AJSs4ubd4f/&#10;e3fvfo807JEyuw7WsbeyPEfbqL2LJDfE56WL3pTJLpbpN2Si0ouYRQTJO4By6mnOhZWSB5HSJVQy&#10;UJVEMIqXkju15FE5TzXto1aGDN726iiWZAC1+PXl1lRltst+lDzKAXMOHxWfhJAgKPi8eOBV8SkS&#10;BGpfoR56VZZtxyraCaB9BmZxozF+LKWV1Phh5YdsmBeFPFW2YctAK8eHH+xRWDB3Iso6RRbdmmXX&#10;sk6JFqF1Qus9Kx9YOM+pc/kSjp3n1Je/PSdOOBbl2MGZg4UTFs6z8o51XdHWFd2som9q2soT60AM&#10;FbG4F4WKvq5Y1Q2nTc3T4PmwX/PLxSnvrhd8pj0ntWddW6CSKKZ/m+0ic0UlDzIYehSwVmOUyZbD&#10;qbONEtnP1vhqndWJEFRwKVJr5IDEkSYO2pZbCb5Uz3nj+m3euH2Hb9y8xVdv3eS1G9e4M2s47Hvm&#10;yyU3+shrvuLr8wNer2tudh2HXUeTYp6FZYUg27VdPmkUMkjar9a+Mra13TD5KxhShuhCDrGdY2XR&#10;xkYUIj02QzA/URGx2ZT3xKbiGOG583z1d3+Pr//P/2uOvvMmMqvg0SN++S/+JZ/+8A85+/B95Pgp&#10;83bFNReZp46m66nWPbJuqaKyOj7m7Mljlk+f0p0tObp+E3/rDtWNm8znMwLKw4ef0a1X2cPA4ZLx&#10;3WclSbONk2yrVtVsHZrywvBhwpmRN1t/W4/EuCWC/NG3vq0a06ZGqgY+Uy1vF41AOjJ9m+yTG0W7&#10;Ml3+ljW45MbeT+MzUQaXlvGp5WFaThYUsu2LPMYMWZjzr2KnRLosfYLZ6DQDsOFiXr1VBh6V1JJt&#10;lYbIRdCLJpBH/QFcxUZQ8y/PU8w8MBiDh5Gyc8K6toDMD5zwXt/zg4cP+fl6ydODOSdNbSv/2R9P&#10;ILe0cRG1ewakNm1L2EqzSAYLynHAOhmZdfBf9RoJva0iz7uOG5q462vu1A23qpoDcYR8Iqbtakkk&#10;tam9tU3WuwXT4kQG+1cQh3e2MFd5T+UcNULtoMn7/6scHMWJbalcqnKsicfa8+7pMz7p1nyWOp46&#10;ZVl5YmjonZh7kpqpRaQoFzZo2GBhvpAuJbwqSLIpvVhUK0kWfFnz4KOSELHFnxAdVd/TxJaj1HLD&#10;wR0feKmZ89LskDv1AUdVQ5VnNWsiJ6sFz4+PWS8WVEm5HgJ3QuCGwGHXMet7QipzrSwTWUpz6Kqh&#10;B05pqgAVDbNopAwaafGgwOzlOa6qTfEhSaLVtQFp8Vl2nrNuTZzNWDSB58Ejr7zO3/q7/3uu/dqv&#10;Q+PoP36fj/7jf+SX//JfI08eUsfOFtI0EgJ2SmibcJ2i4onBsfY2AMfZnOaVV/jyX/trvPTbv83s&#10;tddAI+v33uf7/+D/zoM/+Qnh+JTr6pj3iVrt+GnEdogJZlOPaifNenNIzm1M7pdW6RE4bYC5TCOV&#10;H735LSUpfdddOLUfRtlJm/xZAenVU+vwbVemyFskeWAo3R4MSDe3KZpN00YqBhtdFq0sQKUuZZXW&#10;dNUydbJAbbkRxIQwe3DaJ8qncpkk7zu2m4VDo23VtGp7PBVyJu/bd8d6O8ydZR0ci7ribH7IgxD4&#10;0aNH/PHxMz6shOdNw7oJFuGpzD4mYGHClIuV56gJJWbQFmxf83TgMvDIJoC81ztoxPc9vu9o+kgT&#10;lUaVOqntv48Rl11kopr7kOlvZCdxG1xC1u5dPszOicuH0lnEq0occxw364oDccxcoPE1VahwvqIX&#10;OOl7nvUtj+Ka++2SZ6KcBFgGTx8qi5AlFrnfBlJsIUgVSW4weyTnB6ApYNNju2kMSIWUMoi6LFeS&#10;cCkySzBvOw7XC26nlq/M53z71l1enR1xFAW3aJG1HVsiYqcfJLFFNXHOBpKYkK5F1iuaGGlyzM5i&#10;YinnrU/bpUhtoV19xMC0DNpqAyjFRpzNOUXD1WJHT/RpbXKpivN2VMtp39EfzHjsgddf482//b/k&#10;m/+r/w3M53D/Mz78d/+GP/yH/w+unz1n1i6oRXDOQhO6urFTdNvebJ0ox4snNLOaqpqBNPTzQ7qb&#10;N/jSb/8lXvm9v0rz5teha3n0/T/kh//wn/L4rZ9xo+u5mYRZioRkClIUCN7mgCnZAGgqqcm+0SaQ&#10;Fl6lKwCp/3t37nxPk9rZNANY5I45BdJzv+xulG2a5ndVumpqmciI5PJMr3LfGGQ6lv03lmhIJRny&#10;BPs9HzVsglVsRxlMyoVkKLL/u7wSbj56menjRzIvxovJlKFMMcyf0MDMplS5XkMjSy7TmJEtEGrW&#10;FW3/cZ9dTxBr6NOUeNq29MHRSVlhtjqaJjMOHlYgO5Pd6mCVMa17XIxCiyP8BqojRcNxHlxlR2r4&#10;mtaZI/wCWFUVZyFwWgUWVWBRVyzqwKKpWdQVyzqwqisWVcWi9qyqimUVOAuOM+c58Y5jEU6A45R4&#10;vFjzcLHk45NTPnj+nPefP+eD58e8f3bCB8szPu5W3E9dDhZiWrt5M4RsiC1eCuUfgwmjdDSVsq3V&#10;ZGK8Z61fZidIXvF3gpCoYs9hSswWS+5q5NvXrvGbd27xijqOThc0Jwvmq456seQIZR57mta0+XmM&#10;zPqeqm3x65aqi8yxHUzZELEhz4OwTWRqSvv6rMlYkcusjQ7NbLKnZYDLEcHA3EBErUNEgd47ViFw&#10;PKu585d+i9/6X//3MD+EBB/+h+/zs//pX9Df/5SDuKKpQIOnqxv8jVtcf/2rdM2cfn5AN2t42p+x&#10;ko5IonGBAyrSsiW1HU+fPUUqx62XX4Jr1zi4c5flySnPHzxkdXxCrXaWmM9AT/aDHuU7mzKswsO1&#10;yUnDi6EfD0ktrd2bTu17232wrZFOx7eipfxZaqRXSzWSSO7EZbo7AdBCqtbQgnFj+xs61Mm0xzIS&#10;GeszPgy7TJz5UGbXipIGVZy6PHJbww1+eyUwSNY2y9QcshoNg1VWsKjnUgbLUkKR/HPaqKUTWcAS&#10;IeHVViRjgFUwO+OyPuSBr/hPx8/5fz19yJPDOU9rz7qxHTkuqo2u4odlNMlTN3EZsFXQZC5RZeOB&#10;lcMCgBjPFRhtT3akuyIxIdEW1oJa8Ano6fsWyhHUAyiV0X4kM93n83Yyj2y1P7dJsnPlK4SgUKUs&#10;C1i51GVzh4O1V9rgLdpVDkto+WcgzDKS8oxAc7XKeUJFa5Mcn8BKhkXh0qy+paFRLFps6pitW26u&#10;O15R+MYs8OZRw2vBcbTsmK176iiE5KG3gMZgrlE+D1oJ7NvqbOl9sELbAlPpm6W3GeMy+OdykuWa&#10;Qd63aDALJNSZl8gga2oaKdjedymymTpIhhO9YAHIm4pPUs/hb32XN/67/5Yv/c3fB3/I2c9+yc/+&#10;4f/I/e//ew7SEuIpsRJufe3rvPqbv82Nb76Bv3ab5Cu070jtGXHxnPbTD/nxv/23dB/e514M6DrS&#10;Vp7lwRxef5WX/vrv8p2/89/CbEb85FN+/I/+MX/0P/4jbq1a7kQ4xOSwT+BC7r/YQG+zHpMooy2N&#10;lLIQN/LMFkXlvEb696eBnQftp2Q70vB7/mUbsPaRNe3V074IWYPav6I97yrX1Ng+vjN+bxCsyahc&#10;0g2AVvhS7uffGZhuLjn2flkNtL3rln+ZOE/qOdzPdbCMIHdt+2K2YJZvaQas4cs2DRvzjeBAPLQp&#10;4lyNhppnfc8nizMWTuhrb+fSY3WBrG0MH7fvWl2Lxlp4bF+Wyf8GeRTzX3Ri0aYQsXhM6uizDTQK&#10;9E7onJ1T1XsDtt57YjDvg957em/h/WLIaVwGwGB75WMIxGD72jvvaYO3YCBVRVcFVt6z9I6Fdywq&#10;x7KyQCJ9Xp03wLZCuyQEfD5ULddwYKgB7lBJGe4MLQAGtqUTWkMms/v1PQdtz/XTJd8+usav377F&#10;aw7mJ6fc6HuOVGn6hOsiM2+O9xbJKxFKNKd8+mrQ4k5lbmilEKUsY6GHwm/Q0DfOPxrt3sNAOdpI&#10;mfQYkWzK0WSxaTFziwJrhK4KPIwdX/ov/jpv/P7vI0fXYdXxzr/6Vzz60Q9wT+9Tpw6thPm9O7zy&#10;13+PV37/96m++QZ+fojM59T3blF95RWa117h4OWXEYX28TPWjx4zDw5JPaqJs9WadVJeefU1wkv3&#10;cLdv0T1/zqN33qU7OWGuSp1nFxGLL6EULcVacRMvSj1L009mV5mMJ8YLa3vTSI0DjBKhWaO6iMrH&#10;vkj6XDkW4Jq8PB2BwTJWl4gujX5vQ6XtNyXbo7AFIwPKrKHY7XzZ9LX86jXnIOTpkLkJmdZS0tm5&#10;MyPITqmk2ryr2SYzwGWeOUspQjKtaEhVdu5IIooSJRK1t4UfErXA3HsOQsjns4stlqSc/xQQBntQ&#10;DmKRP17ObR+KWrYTl9mAjoCralxO4syVKDhi5ei8shZlBfTeAnhEX42Xq4gukPIVXbBI/b4m5ee9&#10;BDoX6F0gupre1/ShYh08q8qzrDyLyoIqL4JnERzLIBY4JJhtuM/nyZuW6fNKrjnuD5pnqSaS7WgG&#10;LlhTZzaM7WPgoiZfmpDY4/qOpus46nq+XM/5Wj3nFfXcaBNHbc9hUuZJCX2P62zhKGBXcbGyozcs&#10;OluK0dzMXIlDW6Rn+o9xFX8iWVMJG8te2jnPgibvDJAykT2DjnzlbbBkEVE13q0UOJhz+MoruFde&#10;tkzvf8Kjn/2YxcOPCLomacsK4d433+Cl3/wt3Ne/QTo84P333+M//vv/Nz/80Q958OQx3LwJr32F&#10;L/32X+PGV77GqURSBSm1uG6JPz2h/+Qznv7kZ6RVC03D0euv8eqb36SvK1ugKkCYfUtTjh2xUyuf&#10;0kQGxnrvJ5OQwp4MQtPft2lg6u7HA5XGueT7G439wqQ2tdsuyyjURYW3TmALTDqAqQ6MLd6JBqBm&#10;a8xGdSdEb4s40dsxBxR8VWNy2dGTXN5DLfYNm25nt6QJ4Iw0iuzQEJlKeadTC8nKouF6BjdnZoay&#10;ABY99JLo6ZCgqJiXYwhCHbwFxYijuUPI+WdemKkkDwZqMSQhn9WeF9jM1SUPJoyLEZ6siaoMi0hR&#10;IAWwZXWP1t7Oj5eAUmXYCJAvkQqRYD6QzjY7OgIiwUAPb/uskicl03bNdlfOjLeD5mJwpNqjlUdD&#10;sAPt3LC9IPPMOn8SRy/QCcSpDRhrIhXrWIUH1kB5MSqnMc7lBk4R6Xuqtmfe9lzren7t9j1elYr6&#10;+Sn12ZprEqh7bIGpTwSx86TKOC8UG7NtCe7VAh9HB74OeeZYQDB7cGyAXumnk3IOlH0o81XAseRX&#10;qpT1BgPYYuIqJySI2RwdDo1KVFBxrJJy7e49mlu37OhvIsv3fkb34CN0eYzQoUE4jZGbX/kG9etf&#10;hqYhRuVHf/Qj/uk/+Sf803/8T/jxn74FUkM4xN17nXDnHqvgWGhHqx2xXxPaNe7pcx784ufE42NI&#10;kesv3+P173ybNJ/TiafLRhAmMm4SfTHqFP4ZXQ5kQ/81WSnTtG2V9y8+XV7mAqAGfkgBh6xpZJC1&#10;Z7a7oThyL51nGRyrYP6GXbDOWmI5Tr+h2V0oFc0kg6hPJeDFtIHG9inNVMwApmna3uix7BkGisdA&#10;MQdgjvw2W7W6iQMXPJ0meqdEn+uUEqnvzWY5AMsI1hSg3pCb/K6UtcsC6mV3lnVYzU7yhVQgkne5&#10;aE8vkeiTrUgPWzsNuExrsHvOebwPtpqbzw1HPM4FxNvBzuI84gO4kMHGTgbtMcBpndKK0goW2zIp&#10;MUVb4S4VxtYColp4NwtgN5bf2slmGsmZ7NhsbTKryYCWkSbLofnz1l3koFVudHArKrcUrqtykJTQ&#10;JrQ1+3GQispXiIJXh1cxfvZKVBsgfKhsi61TunYNyXyYjfdDkc/RNoQiuR4TMn08a5gb07uSd559&#10;ZBn2CkFsS7MrMpUiSYRW4Ma9u8xv3YTgSe2K+x+9R3vyjIoe78y/oycQmwOo5xBqtAq0fYtqD5rQ&#10;zgZ8QgPNDK0bOhVOFktC8HhVKk3QLvnk3Xfpj58CPe72La596UtoU9MKrFOkS+buBJg87VRHp31s&#10;vMMUJC+grPBm2VJz/5lqdH+RSQz1BzCblnnjXl6AKMAjmHqnpuAMbj6St0yqE1LtWVfCsgms5g2r&#10;+QHr2Zxl07CuKlZeWGK7gipf2VEHKZL6zjjvs+TlKbJLZQHGPAgcbhjxRS18moU9m0yhcw8xkMu6&#10;Q24bJ7YzfqolCIJLilc73kHEprFtcLTezoRyTZP33ZvLkam4mY+DdjwCpHFmIguTXjvIiSpgg/CQ&#10;LOdn93P4OjUwM0CzdGZPzWaUZGCcYiL1kRSzO1jeMDLIp8tBOLC+ljJPBbN9RnH02RUsOQ/eotkL&#10;Dl98IlPW1vIA5AWCWoSlEaRG+TJ5MpNKGUQkR20vO+zEOXNOT4kqKXXXc9j2fOnwGjed5yBHyvLJ&#10;FidFzdciqhBjIuYApS452yOP+aaSvGneYAmy83uWokFUStsJMswmnCjOMZS1mGIsApS5cWkeBG3n&#10;VUSyj2+Z8ZnsZnOD2kq4V4idBQ/33jTnLtkmjIPrN2iuHUIlxLTmw4/eZ92e4ZyZAlJ0xCSoq8xj&#10;QhJIRF0kaUflHfP53OIxxA5SRwiOpp7ZINPb94VEn1qW61NYn0LXgnfI4Rx3MCP5fP5YDmWoarEt&#10;grhhTUWzn/egS2UeD3J9ARZOlbcRbEviPS/9RaULldAsYDaaZqdpzIXFACRrb5LMuV6sgyQvnGrP&#10;sVeOG89DBx+0Kx4KLA6OOJ3POa0r2qaiCxb/kOzgW9cVvvJEC65mK9+SV2HzirNXKW7tJviZ5VYX&#10;E7Ziyh6hLJGIJLW4sWWLpG2JtEhHLtncRZOQkrDulFiZ/fAMZanJFmo0T+6ywb0M0FLMFUqeKhbf&#10;wYzrTBZUhjdKSYu9zFzpUoxm00tpMEqNlmchxd60mBSHbZ5DEOP80wDN6j9exTc3A0D+y+fOUUAb&#10;cdmBPn9XDUR9jm5W6jnUIu+SM228zEzsHhNzjTEjzwg013uiyUoel4JAo3CEcKdumGvExxafely2&#10;TdsGjuw+JT4HXbEczaXKAo5YG+SpO2ZWsVlJbpOhJcb6DHSuf0x5aVTqyHn91epVQCVlU9oEaDWa&#10;PCo2+4gpEWYz0541obFnsVyQNFp80qSouDzQ+wykQOxJqqzWK2KMFqxZsXKtl/SrNQHPQXVIWkc7&#10;dzwpMXZAT9cuobcNAgSPVDUabNaYsrKgqrYNvPSVF6BBVka2ASbvZIXIaGcr5FtbL78IXTzd/nw0&#10;FZrLaNSxCojaZVVKCOaP57PDtzg7FO00CE+D453Vgh89ecR/evyIP3ryhHfalkdNzdn1Q5YHMxY5&#10;/RCVCAzwtmycDOtWY2cdQKs8zCObPS8+pTbdSKQhTwvEXXz48lEiagDt8KCBGB0dgbZqeJYSj9o1&#10;pynSOjtRNLkxCHFpXtNURo5ZsTMQJbsGktEbJznNw0bu5IydTaLgoiARJAqS8v5vTAOy4B12lbra&#10;z4jSD89syld+LwOKAbB1dLMvmu3XADufbjUMNnblycIg0/bLYP+UPEPJwGKKxXnwGd5LBYAKuIy8&#10;CwJz57kWKiqNuNgisbO4oiWXPNvAO9RLDnU3TjBlaJeyAJWjRmXbdSnHhsloogzZvSlAbtcjpxGy&#10;/E6G8CK7jK+JZre2vKFEkw2AJeYrqgRv5hmS2U9TTAiOlKDrbWdg8BUW0SGAqwDPetnx7MkJq1VH&#10;qBoLUFIFzhYLTo9P6Vd9lqcy0GOmJFG62Bqjcrgtl2erA4fy3NslcDEPCLlqu2lXmxvtwsNRnvbQ&#10;rpcuomFw42IQzdjywiTkKXoW1ssVaHsjz7ezpiImXJOVZ48iDrocJWh9OOczl/jhw/v8u08e8IMn&#10;z/j3n33Gv//sM95eL7nfBJ7Nak69p61qNFQoQtt2LNetNZy37WiJPD3IB4AJ+WcZ3cnuUpIFVG1V&#10;3Wv2V8weAThwPi965Lobvw1ARTzeV4hURKnR+SHPxfHR4oxPF2ecYtP8VIccZdyCK7OhiRqY2gcM&#10;4E2jK+HYxk6nzo7dtUPaEkkizuXwcSK2XRNHSELowfcO31tHqFzeoSQJLzFfCU/ElUt7RDu7Ugep&#10;Be3zZWCLRkQjqY9otBNLjVVlcHH4JPgIfrIFumh1FBtoXlBLbuTJRVTYY3bhgrsZeMVSiCqVCE3l&#10;8Q5EIzLsjbePqJqO3WfZ68XiZJY2JkPbsIqfAbXkL5r7mQhsLSwVc0QJ12fXtA2zbOX0mm3yBUCt&#10;jsV+nXdw5TPdHDZ7M3TNS7VqMy7XJ/OrlRo0oJHsDufMVt0nVJ0Zr5MYkPqGg+qQG/Mb3LnzMtfv&#10;vgTNDJznbNFyerZivVqzPlsQXMDlwxhFPCnl1fnKopLRd9B3E5MXw64vM4dNrGd7Mcp4vAtIp2S8&#10;v8SO+qIg+mdJxR6xWfEijBfbMSCrT2rbAKNqPvYh61v5ALLee1a157TxHM8q3n72hHdXKx54eFA7&#10;HjQ1bx2f8M9/9jb/7v13eRAci6MDTlxgKR4JNaGa5ellhnohG/hz+fKI7kp/G0byXGAl2640r4az&#10;aQB3gniLe2lnIHkidhJlL55Wgh2wNjtg0Rzw4eKMd54958G6pasrevFoMIf0fDqQfXrwBijFyH6l&#10;eUfYtqBYpyvFzm2DEvsOyS7OQZSKRIPtg585z8w5alFC6qliRxX74WpiZKaRGYk5yhylSZFG7ao1&#10;UeWjnhuUhkQjiVqUWoRahEDCpx7pOug6pI8EVWrnqH0YbGMGBkV+bHpawBQ3amVkrCC3GZAn8qO8&#10;WU7jkRdKjiGAbU2MOZqXnQhqQOXLAk5WDEQxrTu3iA4AZWBAXgwalJTJ/y+iQf6HG6YwGPbm+8Xr&#10;RGzWYwOKbSZJ2WtF/RgTtigxSDLdpPBUlVqF1dNj2rOlybIEDg+u4UNNVTfUdQOaiOsVujizYM59&#10;ogo1f/tv/S3+L/+n/zN/93/3d3nju9+BtoNlR2x7YlQ78C54eqBLSpcSvQoSalzV2EDfxfxeS8gm&#10;H1HjqHmBMMjrVfg3pTzu7qTt/vFCVEbi6UVuvP1I/0XSZq12g21uaJcFxZmNBiQHaPTgAik0nInn&#10;tKo5bmb85OlTfnZyzJM6sL51xNmNayxu3ebhvOFD4I+ePOFf/vzn/NGDhzwNnraZs3YWLbtp5njy&#10;0cWD9lwObSPv7imr72ODSjLAkokOLRM+p7xYkwR0OAo4h9DznkUVOKk9x7OGx03NL07P+OnxMz5q&#10;lxx7RxsqVqp0mmyF3IVh6jZtP81AOZWbZCoIZA3FTGRWeifmARCcJzhPlU99DCheI5LWSFwTdE2t&#10;HTPtOdDIQYrMY2LWR2Zdz6zrmXc9s65j1nW2RbLvOeh75n3PLF9131GtVoS1XW69RtIalzqCRmpJ&#10;NCi12MquSxb7kxRzRceBzertbMDI9ckcsRbII4bLGozL7xS4k+xh4KU4zVkj9y5HugqwEKX1jugD&#10;UXIkqaxZhqS2MJVByDw7TPssE9NxgpplJR8LM5odbJo/BUMzT0wGcDCTy9BXzTxgbnSja1fxZImY&#10;K9hwubxTz8zwebAop4Oay5dLkcY5nt6/z+LpM4iK9xVf+srXcL5CVZjXFpiFdkV7egKnp9C2iDju&#10;Xr/Fa6++wrW7t6HyECM0B3hX0bUtJ+2SWDtiE+gqRx8qXH1Ac3iD+Z2XYX4EbY87OSWsF9QkQl5o&#10;E7VTRlMJxL0HR6cYYsrBNJGZrtiBMf4P8s4mO445Mzkj9j6U3c5kmy57zu467KVpfnvqD1vpNOub&#10;dj/LXwYwigYlJf5kzSoETquKZ03FB33HDx58wiex41kVOKtr2lCzJrB2Qqo8UWC5XLE+W0HbUatw&#10;4AOz4C2gRd9PphV5Dz42pcyGxKExVewPyVajoqkIVuYi3AZ6Bs0umymiONvZ01Ssm4qzWcXj4Hl/&#10;3fKnzx7zTr/mcfB2OqN4uuJPmVe+1SwKtn0z86uAqP1Zylq068zT4cpn4eTpvFPFiyJ9j+st+ITv&#10;O0LfMkuRJnbMupZZZ+HSmralyY7rs76nyWDZ9L3d7zvqrqfuI00fqft8cmo/3gu9Ob+HGO146qRU&#10;qtTZ69SJAVc58G/Upot82ABhPJ90oIxVBWDLZTyyAcVs735YmHMCySVEI1VKHIhws665FQKHYpq5&#10;ac0WFd8s9zZs2oCbAb7Iqpifc+H7UIBS7sm9MihuPBtoBNQyDAyU5cDs/Bks82myMd+zgQYzM4DZ&#10;7TUi3nx4e5RegVBxGnvu/Np3uPGtb+JS4mC95v2f/pTlsyfU+UjmVpXXvvJlrn/j68i9e6SzBW//&#10;s3/OO3/0Qz78+U9ZP3/K7Vu3wTfUbc/io/d49s7PiOsFofZoFVi5QH9wjbvf+g6v/5f/Jf7mLXjw&#10;kOc//GM+/KM/YtZHmlTMIQ4vIcffHetq1Z/IwZTBhXJ/kLyLqQCKDYgmR+eBdJLxX3QgncqX/W1/&#10;lGm+/V1WXouTuZqOKOYSk1xF6yvOqsDzecOHqefHz57w9ulzjuuKs1Cx9hZkdp2U5LNDufdogn61&#10;Yr04Y47j9sEBR3WFtB0+pnw2zsT+mBukTKiTGGJah7ZFEYstWhZ9NoHUOcmaj2k/CaF3jrYOrGaB&#10;k8rxOAgf9Gt+enLMzxYnPKwCp7OGlQRaFagas92aDgNi08oCpLa7xywh42iswyq2yYgNCNYWebU8&#10;A4EHC6MXew6dcKepuVsF7jh4KQReCp6XvOOec9z1nntV4OWq4uW64ZWm4ZVmxiuzmldm+ff5jJdn&#10;NS81DfeqijshcMcFbnnHLXHcFMd1EWYxcpASB32k6SJVH6miBZt2meeRaJMQl8F0IutWgyxdyhCB&#10;qkCoy/JWuGE74YxRgq2su2QdqM+LmJVahKYDlNtVxZHz1A4CEYm5g2f4Tip5Fd/4bAtfyRb0Bqkv&#10;nhR5arMFnpQBb9IXjPaDqLUrOfiKbWkuA2z0psGp2IYLyRHhXNZCk9r5SJr9kROC+IrTvufGV7/M&#10;3a9/GQ7nhCpw/4MPOHn8gNie4SQh3nHr9k2uvXwPPz+g/+gj/uP/7f/Kuz/4Pvd/9lPW9z/jhsLR&#10;wRH+YM5cO+T0CYunj8ApWlecuoDeeYlf/5/9V1z7te8iswPOfv5LPvq3/5bnH7xPnSIhpewlY/+S&#10;2nHNMllkNXkeeXyOCpAOmzVMLgxcbb7whQPpRc+mdLVURttAam4uWZCmQlHS5R+mAWYgzdAh5PPZ&#10;xaMS6ELFIlQc1zWfeuEnJ8/50yePeFJ5zqqKWDVoVZNcAB+ICH1SkmIh3XBo13Grbnhpfsi1EAht&#10;T5PML9EXrZRsH5v+G/bh51B8k0tMCTAQdVa34nNpXd4RnWcdAss6cFIL91PLe92Ct8+O+flqwYPg&#10;OJk1LEPFGk9Sh6sa88PM3amwzHK0zlRW8yestF1UxU43iJJ1fsFUN0FtAUkTBwKvHh3xzbt3eOPW&#10;bb56cMA3j4745tEh3zg85GtHh3zt+jW+ceMm37x5izdv3eKNW7d44/Yt3rxtv795+zZv3r3Dm7du&#10;8fUbN/na9Rt89doRXz484ksHB7w2P+C1mf28U1XcDTU38VxLcJCUBqhtzQ8EolOi01w/q90ApJo1&#10;woJMxfyjRU81ACqdqXAhD5W2bTef3NKbiwJOElU0jflGqDh0ntoJHtunHvL3tCz45zB9NvsoC18y&#10;lMWpx6ltSCDLxwaVou8FUftbJv3HkfmRPU+Sy2DqXY5rYEDp8LbJo3wmKyZRLXCNldF2nbUiyNEB&#10;zZ1bHHzpNWgaNHWcPnnIyZMHBJdogsdh/KmePOX4rR/zyQ/+kPrkOde6lvbRQz58+22+dOcOzeGM&#10;2bUZt2rh7OEnrPoVS+9or9/g5nd/nd/8b/4Ocu9lWHV89oMf8ot//S+pFqf42FncAjwVFWR3OVfO&#10;/yoKF1cHUjbaHvtbxIKWoHb2Tl4YLqbzXVnCuYbapIueTelqqYy2gbQIv9EOIC1/Y3bJIS5oGSjE&#10;4ZwjBW8hv0Lg+XzOnz55wo8fP+EhyjLUdE3NWhxrVXpAXEVMinhvstP1zBPM+8jrR9f48rXr3AD8&#10;ak2TnZZNcMuH8x7p3CDkw9WsCtm1BZse5nkUONMQyccl9ElRH0jBIsQvZzXP68BDjby7POWtJ0/4&#10;xdkpj0KgvX6dY3W0Pi+EuWZwiMeZqxfJfFrNdcoYbNPW/HnFyu+yJpOLbrDrR8dmJr6ffcfMCS/f&#10;uM43XrrH127f5KVQ81pV82oIvFJ50zhnDS/PG16a1dyta+6EittBuOkdt5zjpoMbCDdEuBUcd+ua&#10;l+ZzXj26xmvXjvjKjRt89fYtvnr7Fl+7e4ev3rnDl2/e5PUbN3j15g1eunGDW9eOLIp6UyNVYNF3&#10;eRtolnAxaXKTdlBV2406yFnpcEV7K9FXTeY8dj6U5KhfnfSot+FOYsT1PYfOMfeBxltsUU0pO4ab&#10;K17CPDKGTxqTp9I9mN1Us5aTp/9lndW8NzKuqZVzSi4P/mX0lGw2iEI+a95i2a5DYF0F1lVFW1X0&#10;IaDZ6X5UuqzUqe/zdy2odVRwVcOT5Rn9vOG1X/8u1IGbL99h8ewR9z/+AIfQiGPx7DmffvAhv/zx&#10;j/noT39sIKqR6044SEq/WvH46RNukpg9fsDjX77No8cPcPMDFr7mpe/+Jr/13/x3zL/xLfAVz378&#10;Fu/+T/+KRz95i9vB43qLR1pLRXA1sTf1wQ3misLuy4FUMIYNyDhotLZFw//B7TvfU83hzrKdToSs&#10;YUwznQKWNWhxnZw21zaY7aN9qaQIdsk0J9weZdMwLhR7Z2ZJFrahyirWTXLHSSi+8qhYaLVF7Tk9&#10;OOCtJ09569EzHkRoZ4esxFbxTcCgB5z67LMJVVJmKVGt1tzxgW9ev85X5nMO+45Z7KjVosVr8cfJ&#10;fCrMZ1iasAWGoOCz4/6QVrItJwdhNr+6mr4KLCvPWV3zrK74RBNvnx7z8+NTPu56noaKs6Zh4QK9&#10;VLaNUiwQnRZQFNsWJMlOYfRZKzYG2kF3Fg3JeqWQ65ELZwtNBgJ2JpZp/F5stZ52jbRrZpq418y4&#10;5YTr6xXX1y03UuJIe+YpMk+JJkXqlGN2xsRBygtRmjhIyjyl8YppXKyKPfPYc5A14FnquVFV3JnP&#10;uD1vuHs45+71I15++R714ZyHT5/xbLmix6OZL7ZeY4sIBkBWf3FWryhWMyXvIKMYsPNiC9hMJ5tj&#10;SmwGa+Wy9TIR2w4nUNc19awhOLFo8GrRssrpo4N9euKqQzTJcdkFKakNhKYFluJI9gTIZhjIgWbG&#10;PkVUvMs+nggR7IA6gYWDZV2xnjeczRoeifLxes3HZ0serVYsywAuVq/KmRlKYrQQhjm2bYw9rgqs&#10;lmukV25fP6L+6stw1HDn1g2aqubDDz4hdODycSKyXlG1S+YaOQqBA+doECoF7TrOHtzn6Yfvcfrk&#10;AQk41sDtr7/J1//Wf81Lf/X3INSwXPDWP/knvP8f/j1HywUHcZzSiwbIp+IOcTQG0NrEFeO/DgOZ&#10;AVwBT/upxtwRSLXYSJNawAQ1R1YR2QBSU4EnPmj2/pDuCwfSjQzH+0ZTONqEers3/hyfiQGXczYd&#10;SWYri3XgtPJ8sF7x1qPHfNz2nISadVXTBaETaF0ietu37jUMMUcrTbbY0XV86XDON4+u8YrzHLQt&#10;TewJqTiY58poKZFtCGDwFy0dIQ2ltV5tyRXNfnyO5G2r5yJ4zmY1TyvPh33L2ycn/Pz0hM/6xLNQ&#10;scjbWNfiQSoQmw5aEQwoyNpvyOYJyn7pwTHeOp2Jix1zYgzNoF5kg5xntqMKisaeSgQXI7peU/WR&#10;27OGWziOYrRFJsylqVKLmB9ipE6JKuYD9DTRqFIlc3mqktkcQzLbp/2Mg+tUSNHaBKiBxgtN8IQq&#10;0Hvh4ekp791/wHGX6FywXU/lMLdcKya10hRN0pyz4CF5ALWaGw+dE9uJlWURLMBIkpKvvVB8P1O0&#10;DQRVVTFvGguLR3bFcpM+l+f6pqwUt6q8YpzNQWZSsNJKflaU1PK3dXa1EcL04zz45S0PXuhqRzer&#10;WTY1i1nDE+f5xckxP3v2jI/WKz5r1zxYLDlZt1SzOXVV4Z2dP+X6RJWPgJGkpBRHhSbCarHk+PSY&#10;V978Ku7OddyN61w7uEYtgeP7T4nrFi9QOSVIpClHyqidgFBXFU6Url2xXi9Zp551qLn5tW/z1b/1&#10;t7n3W38Zd+s29D0f/5t/w0//n/+C9YcfcBuh7qOtOeAzT8duNarwU4zIlG9saqjDzdL6GWiNo0nI&#10;U/tojUxp1CwIpQDDNyYgea4Ama4CpBeluBxIR9oAUrW001QbpS2OxF7o1c5Vj03FUxI/efSQ9xan&#10;PAmB07pi4SEGT+sNSPF2JrtTD9FWgYMmqr7lsO/5+s0bfG0+567CYV5h9nm/NjnorySxqwi0FCdr&#10;8vbPLPAuC3+x7QoGovlc9mXlOa48TyrHB/2at0+Pefv0hI/6nue1HSu8rizuph0tHCzSktggUngi&#10;al3Li7cdRgUcsh1XynbJwkch7wizACHlidVxbAsBtI9UPuBF6Fdr1mdnHNY1dw6OOPKVxdhEzX4p&#10;1rWdphwLCkg9jmRaTtawBHPXkRzkuezyMS3MXJyCKx3afCCjcywF3nv6hJ9++imfnp6xzGH4tGgl&#10;ApJPAyhjjCsLKeVUURXMAGJ+iao6nFNkWCnZ5m7BsZUMpHmQdAreCW23Zt11CMKsaaicK2v+Frg6&#10;JUKZGaia/dnZApQVdXMHnXWTgu5T32QMRPOCmlKc6S0YcQHRvvKsK89qPuO4qbkvwrurFT959ox3&#10;l0seAk9Ved5H1inhfGBe18yDy0DaU+XBVmOPRmt3omHHqmt5cvoc3wRuvPIS7toNwrXr3HvpFTo1&#10;H9tOe9rYElOX+W5gHKoaP2voPcQmEOdz3K273HjzO3zl9/4Gd3/nr+DvvgSnZzz/+c/5T//gH3Dy&#10;9s84aldcwwZgycOHGyBALdg22Q1u6A0TyreuAqTFzq5kIJ0uNk0XckqjiOTp/oSsrc4XZNe9QpMi&#10;7aUXAdINkM8CPfydBwXJo7KJoiLe4aqAesfaOx7HjneOn/NJu+JZcJw1gVWwbZ8p5E3TTnLwCANj&#10;78BrR9WtOYo937h1iy/VM25HtUC9KdmZM/lYWZe8BcvICxrmu1dALdrhb05wVUBc2XZn0zcXHHjP&#10;2gvL4DhrKp41jve6NT89ecbPF6d8SuJ5HTipapY5ELKFnYOUjyMuo6f5TNq3HaAxodrjPNSVI3jJ&#10;WzHHcGnOFdDxeTOtAWmZKBU5cVp2vZg9F8z2vlgu6bqW6/Mjjg4Pqb3PyxKWXop9OCt/5qIiOJ/1&#10;xClw7OkAonYcszqLc7pynkXwPOha/uTTT/jZw4ec+YrW1/QSrIuVKa/L8DdsShDEWWSplMwF1YkF&#10;OnFmPCWlHsoBajjb6ij5bKdcPts5Z6CimuhTpI+RPvaoQuUDdaioEFxKtsKMzXhc1njIbmrIuLBn&#10;sxRbvKTMQKdckWznziv+xcNAyrHCXkgh0FaeYwdPneOjmPjZYsnbJ6d8psrx4ZxnIXDsHH0IhLph&#10;uVox88K1pmbmHS52OV5q2SUo1C6gyeoqwba9vvPee9w5POLa7Ttw6ybcvsG9b79JfW3Oip5l7Mz3&#10;NTgkBFxTw7whzRvW8wq9dRP/yuvc+u7v8N3/xd/h4De+ixzOYbXm+J33+On/8D9w/z/9iIPFGTdE&#10;qLUnqE3t3QaDIlg4m8yoUasfKP/5IkCaAP9/vHvve2S1fCeQbpGBalFr7e8N3NsFeJn2PxlpF5Du&#10;y3NSxfHnpOzld52UO6aIitCjxBBIB3NWTc2Hx8952ne0VYU2VQ4ELbhgwSRSVBBn012N+NQzI3KY&#10;El+5fo1XQuBWUg5ipInZR1DNbaQEzCj7g10G0cHu6JyFiHOCJLM3mmnXoZX5iS4rx0lT8zh4Plyv&#10;+MnxU35+dsZ9FRbzA9q5bQjo8gqs5DibKtVgS0Otc5vtyOx3DpAUcanDpw4XeyT2NE7s4LlcUnFC&#10;yn63ZZwfnrrCcwNdEUffRxDBB0+fek5PTiApB7M51w8ObEoYTZP0kvB5Mcv5ATFxzo62ULJlJFtF&#10;yiBkYmiDfNRIckLva1ah5kSER6r84L33+MXTpzx3noWvSNWc5KoMpFZ28aDF1JEBNqVcHwQnnuCC&#10;LaxkwLXmyR0xr+SqmhuQFbZoigJ5ddtVHrxj3UXOFmdoUpqqZl7XVELe7mrlkJxvUlsNEDKQClmG&#10;LevCdymfzd+0Tp4ZlrWykI+bdsGRqsCpg09WK95fLvnJ8+f84nTJZ6o89Z6TquI0u/6pN608tisq&#10;TRxVgWtNbZGj+hZPtrOrbZH1TkhYcHGVRNd1vPPuuzR1xe0vvQ7zGfjA0Suv8KU33uBr3/wGL7/6&#10;Gkd371Hfuk08OGLVNLRHB1z76tf52u/8Zb7+e3+Tu7/915CXX4WDOfSRZ3/yFj/5R/+YD37wA64t&#10;l1yLHbPYU2MnCvhkGr/xQ0ByoGxJmS/BGDilAW9yn8nyb7/a7zuBtGikFn37IiC1TKaYZm32ZwCk&#10;efQsv5dxY9c1vDd5v/w9ODXn31Xy5pbs+pC8IE2NPzrguG057vocIUkQbztQzMSBAZ3pcKA9nshM&#10;lEMSrx0e8kpdcyNB03bUMdKIM/eWvO/b9vq6XLAyZbcptXce7xzESEq91Tt4NDhWzmyiJ03NI+94&#10;r13x1vPn/HK14rGrWDQzVqFilXdoSY6qY4Bjk18zqkn2TbWpsE2R1c45ksQs9eYsnyLXQ+Dezeu2&#10;nc/ZVDblkG+jgGWeD42QwU1t37p42zXVpZ4kSt8nVss1qHLtYM6t+RwfbTeMRwkCSXMIQgpKGHgg&#10;oEOkkWwdlNEVKeU96n1Vceodx8Hz0Cn/8d33+MnTR9xX5bRqaEONVk0+VoUM/BYzAGyAcYOmmlfv&#10;1U4ydQgp5mOHfR5YTLDsTKc8pc+3zG0tr8ar2KKhrZALUYWuT7RdiwJ1FWjqCu/NZDGwNCnmP+5s&#10;oQlsTSKbXcoXByV9QHhsoMj1GSONZTu8c3ReeJYS7y3OePvZCR/0PU+ahuXhoR04iNB6O6bGRhq1&#10;aXxs8SlyUJsHQogpb8W0svVdPjbcK84rqj39aoX0Pc8fP+b400+p+8TB9ZvI7BA5vI6/8zLNl7/B&#10;0Tfe4MZ3fp27v/U7vPRX/iov/+7vcfd3f4/Db38X//pXkeu3zE/s4WPe/5f/lp/8s3/O0x//mNnp&#10;GfP1klnfUatSJVt78JSIWqNWXmYIorbgtgloYpt0xhYojB2eG9dzu4s9T4D/g9t3v6cpodGYvB9I&#10;C42LTjmfDfoigHTsqrvekQEct++y9X2HWZiHyb2Cd95Oz3RmL+pUcXVNmM1Ya+J0tWLZtvgQLE1S&#10;BEfwlR0VmwU9kKhjTxN77jQNLzcNt73Pu28SDRaNqdgiyYOQOVrnAmfV2wYO+9vSmI22qyoWdcVx&#10;CHm30pqfnpzy3rrlEcJZPWNVN7ZjKZl/rHPebHeZA+aM6qzjDYGmp+cC9VTdmoOu43YV+PLNG3zj&#10;5Zf50ssvowhniwXL9TpPWydDWllModRDzZei7CByQh8jberNP1KVdt2Suo65D7x8/QazYmtGCU5H&#10;IJWiSWE6oeSqiImxTaBzJ3CO5IU+mP140cz4tO/548/u8yf3H/BZijz3po32oSZJIFkPGNrA2sQ0&#10;QVv8y+acbMf22QbrYo/LWqONsimbO4pGSu4flr05/5uDexKbUCYV294rjhgjXdcTU8R7oWlqKp9j&#10;ZWYU9nmRVFUtylLW2m1YzoN8gdUsO1Y1+yMPDZZezaSUBNZOeCbwUR/5+dkpj0LF6azhrDLf6j7U&#10;9Ai9WhtY0BVzbZPYE0gchMAsBGoxP1qSonEMkgIJTb1prM7RLZecPHpsJ30+P2GGoz44gms3kWs3&#10;8NduEu69TPXKq9Qvv0x992XC3ZeQg2vQK+2n9/nwBz/k/X/1b/jgP3yfs3ffoXr+jIO2Za6RGeRt&#10;tjYDJG+qSFnZM2wxjgwcHOEiD0TTG4zyXp7vA9K/f+fO9zSOo2/RBEsWu+ii578KkEp+f3+68wBa&#10;qLyT6zb+XZiICZdzPh/QZs+TzeGYzw5x4livW5arFZKPeaBox84Ro52XE/KZR9L1+K7j0Am364qb&#10;VcUcoe4StZJ3KWXAKVpKFvbBGd/J4Ofq8jEcrWBR+euas6bmvjg+7HvePjnlncWSp1XNaahZ+EAr&#10;dkicirl0iTPgKcaDcecNZofTZKvbGqn6jrpvuS3Cq/OaN2/f4duvvMrX7r3E9YMjnh2f8vj4mMW6&#10;M1ehMoWd2JxBB/cnpYTUYbQFZp7bCpCS2g7fR+4eHXFj1jBDqTUSJJGkt7bLNl0wh3WRUdOyu2Zm&#10;EWdnQvXesao8q1nDI3H85NFTvv/BB3yaEseh4swFWu+JvjIQtZ5gs5S8w8w09ay1q7WLK0FXNDET&#10;5VrlCLFHux5JJgt2zElZCDZ+lEGRYSuqaaYGfQZ/zpt2v+5alusliUQzq21VXOxE2mEhSsQ0fbX9&#10;9M4bD4wlUpaqBtkaZD0LmoGH2kKLtyAqay+cVIGHoea95YLndcVZU3HmlegDeE/M4OhEzF0rWiBo&#10;Yo/2HbPgOWpmNDh8H3ExEcTMRwX4BSFUweQ7JuJqyfGjRzz7+BPc2YJ4ekp7/Bw9PcUtlri2hfUa&#10;lkt4/pz2/mc8/8Uvefqnb/HZD3/Ee//hP/DR938A9+9z1LYcpkTdtRy6ikrNn9fpGOC7HB1jXJrE&#10;JC6DX5azDBZbQDrKyvB8H5D+QXbIJyWgGP/LlHaaaaECtGUXyAS12A2kk6LuJaHI3r6UeVqyh8pb&#10;QgnEMH2WLLSbd2hMxD7iBCrvqZxHU8QnqF0gZKBdtdHc97y3I30zRnjvbaU5h8DTaLbFucC1EDiq&#10;KltsytHH83LJsO1Sy4m6pdHyymp0CpWdnrkQxyIETuqGxyHwftfx87Mz3lkueSDCen7Awles1NE7&#10;h4QKH8z1RstUEgZzgqhFfveaqLSjST2z2DGPHbec8K17d/hLr77Kd19+hS8dXecgCevlio8ePObp&#10;YkGLTUmTc6OHARhwOAufl8SO8BWxnSNd15GSWkAPhNTnVfjYo+sVjcCrt29xzQlV6nFEc6aVMl4W&#10;bWrUtgaTCAa26mx3VxsCZ96xOjri7afHfP+Dj3nn5JSTZs4i1KxdoBdv0fKnvtI28SZJgTnzrkhq&#10;U1JHYkbimoPbs4qv3bnFkThk3aJtT1VVaDL3NJNxtYhNwzE2NkBaZwXnsr09uww67+lTpIsdXYyo&#10;U+pQUfuKRjwNtgjl8x5+xEIWGkvseBnz9bU5jyLDLMflhRbT6MW0QzpcJURJdN6zmM151sx5f3nG&#10;0wDLWaCvPD0W89aLo3ZmovJJDUzF1lO0j/ikHFS1KQ9RCTFROXOls5V7ZwOwF7q+J7YtIUUOnaCn&#10;x5x8+gkfv/UWD3/yE/pPPiZ+9inxww/RDz8kffA+61/+ggff/z4//ef/lLf/1b/m4Vs/pX72nBur&#10;Fde7loPY0yjMxNNIgBY0CThPL47em+cGkmP1Jp/DQeYTbssAWMB0CqTFdzQLnA3mpTfbO5tAevvO&#10;9yir9uSpfQZSN9mJM72GvPIHTCxK/uPz4d72jR1UirzrfaPxG7uovFVG6sIQYdzWiIL2iaqu8Dmk&#10;VkrmtmEjtjKbzZkdHPLo+Qln6zUaKlLw9CkR6sr0sV5xOKrg8KLErkW6nplzXGsaaiDk/MCmjbHM&#10;srNWSh4lFSzwg7cdVCuEdd2wmM15UgU+7Hp+vljwztmCR+JZzg54pmo+olWNBDvXKOXVdTOqF300&#10;/1MlaKTKxviD2DJbLXilqfntr36F3/nKl/m1u7e46wNutaZdLFl3PZ8dn/B4sWSRIimH3itjp3Vb&#10;q5sOfjdKTClvZbXoV6mPJMzn0im4PkK3Rlcrvvn6q1z3nqpv8dj0ViURo8WpdJIjxIuAKyCSp2aS&#10;O0zeJtvOZjzoE3/8yX3eeviEJ3hOXUVfN3Q4ouagKuJM43O26GdAmmWnTBUwdyjt17BeMNeeL9+8&#10;wV97801ePTzErdasT05I69a05wxjTmymM9XWrS1M8ym2WVSJ0eYhPjhCXaMinJ0tmFU1B1VN4zwV&#10;Am2PaG+LnMFb7NcUQbI2qqaBGT8YgLRsrrFFTEeiJ9JB5YhOaavAWTPjcaj45fPnPBVlVXtiXhDT&#10;LD+efFpu0YhLzTSR1muT+VBxgMcn8yslpezdEOgNU/EizL2nAaRtOXQeFiviakl7csyTjz7ms1/+&#10;kg9+8lPe/+M/5v0f/Yj3f/THPPzFL0hPnjNf9xysO+arNYddzywl24KdoCaQ2miHJLrKzCg50lOx&#10;J4c82ygGEesheWY1gscIpFuoZUCatVG7sT21v/s9kqnh5gQ8AbMLsMuaafhj+CHD6Dxe2ySMm2s2&#10;67ArdaHzhZmaGynfls18hLLJIFtFxA1CblHn7aA4yQ7ozns0n6t+vF6zROmyH2dZLbaR3oSLHEKO&#10;PhLXLaLJVqW9t0Utsejx0RmYmEzajqLggpUwa1drhHXVsGhmPPaOD9Ytb58c8+5qxSNxnNQ1i+BZ&#10;i9A7j/MBF7y5s6AQnAVrzj6WZp8FH3vq1DHXnma94Hq34jdeeYm/8e03+Uuvv8ZdBzdSZJZ6fExo&#10;VJZ95J0HD3m0WrF2nm5YKLFpmxMheJvW9sTh4DhVWyQJ4s1vMdk9KdsJY4/0HWm94va84aXDObdn&#10;FUEiXb82jd/ZqaGCw2Mh6sir686XeKz5LJ4Q6KqGVd3w7rNj/vTTR7x/umJRzeiCHZimKlTis88j&#10;2f0lH1UyCJCYHTivjAsJST1V33GYEveqiu/ee5m74rgdKm7UM6T7/1D338+SHVl+J/g57n7vjYgX&#10;T6aWSAAJLQoo2dXd1WxFctjDsZ0Zs1mbf2HIf2L+m90x2uzOLsmhGfWwdVWXaJQACihokVo8ERFX&#10;uNgfjntEvIdMFKq7muR64uJF3LjS/fjXjz4d88VMFypbQF91nylFxGg0TQiqM9ZRUVpTelUaTWh+&#10;3BgT/bylNo7NekQjhjqL9aAeHsmoH6iCprqzKVe6YqKWTGtJdygJbCSJx5tIMEJfVcyqEfek4p17&#10;9zgyib4yDCJI7bTyZrlO5uBj1KTXUTTE1SSgH5iIYVo5RpIgDFiDWvmTQcRRYamS0XI4AU20nSIm&#10;qhBSkbDeI0OPaVvcoscteqp2YNQnxl4Y+8Q4JOqoOmvFmSKuC6LxVSqlWENQZ2Od19lfW+d9WdTU&#10;AKgAWXBLZ/cKUVZtCaR6iezfC0opBUiTdgzrOtLHivbalP7y72t/vhgMtS1pd+07X/Lc9Xby6HUQ&#10;X+5DjWMF/Az6bimX7VDr78qHUASStcSqYr8fmMVIJ1lEyH2s76nvn5bXFjUe9AOVWEaTCbbSkDr1&#10;51PUL+pudbbWieuBXgxD0zBvxjywjo994BftnPfblpspcdhUtJWjNwbqSokghxVG1IFcsjO/JA3V&#10;rI0gOYVdM3Rs+IELTcXrly/xjWvXeO7UKU4ZYRo8je+oslN7EuHeYs579+5xf/B01jKIWYpJ2lbJ&#10;tNXFVgHToH6q0WdVkTGZk8mLdPQwdFQhcGF7g2un9zg9GSFxIMSByjpM8fPE4NC6Pslo8hYyfSaT&#10;FzxXMdQN7WjMm7fv8ta9B9wcInNbM4hDbI0VuzQiKfnnbWloypSSVMmou9Iyeqr2AxvDwAt7Zzgt&#10;wrY17I5HTBp1ieraVnW/OSepTtRMiYkMpJooYxVgoNbtVO6L3jv4QBo8TmCjqTGiiWDIPrkpZS43&#10;T3wT1biyTvMmb5D9efMiFBlIzhKsoasqVR1JxXv3HzCzMNSOIScs6WMGqxyFp2I66jaYEk5EDTtd&#10;yxaWPVczdUaTaseQy2SrKsOh0khmllVi0cfKhfR0c0lzszYhMQrQRKGOhjoKdYQ6qpdJ4aAMeRFJ&#10;BsHlIAytuZZycMlS1ZdUxZJQGl5fQFcs2kn0WLUlkCpI5s9oH2vv8Ehu7/N7fj1N+FUvvkb4X9Ay&#10;r3esW1ZtxS2pk7ket1T9p6CWbN9T+4EpkVPWcX48ZtNaXAo4ioEqU0TOypSMwVtHVzUcuJrPfORn&#10;Dw/4xaLlhrHsb0yYTTdYjEYsKsdQOVJVaeSUCJ21tLamdSMW9QYPbM0nQ+C9ecsHXc8dgaNKQbQz&#10;gjeo07IV5ahTyAl6QTKhOUFX7aFnFDzjoWc69FysLd944jLfee5ZXjpzmtMpMl7M2IyBCYFaArVN&#10;1E6IcdB3TBo6miQbJClhixB8UK+GDEAp5y0haX2eEHKUUUrq02oN3kCfNKuRG9dUkxHS1CTnsHWj&#10;bmeSrebOkpwQrXIPBaCSZC7eWZLV5DOpaXiwaHnQ9SyAXixDNIDFilnmSi1AuvyX1MUo5TwcMWf2&#10;ijERo1KJj4mjwyPioqXxPdvJc6GGF/c2+dqlszy3PeV0jIxmc0adZ5QsDqv1irwapSQv4Eo7urAE&#10;AS9CbyytccytY1Y3fDIM/PzgIe+3R9xxicPG0deVGhWXVuliWMnAv7at0701efEIUYHeOJLRBNOl&#10;2moyoP4BKgnouOliFbPPtacEd+TKnKIcdCkdEkLWnBthIOINhDzegyQtbWNEs0lZ9bYwRfcaErVP&#10;NEPUzUfqoOHC1kfNA5Irrxbdr1kD54RoyfFsfyiLdqnPlfEyI0P2vHkUTDy2PR5gtSVyPNrfrv2y&#10;25RWXvyXHbsiiseDaGHJta2A8dgx+WsWjEj5FHVpySx/VBAWIjYFqugZh8CWCGeamqkR9ZUTFWfV&#10;Mh1JREIKGn1jHZ2xzF3Nfj3m45B44/4+b83mfCqGe3XN4WTMYjyiaxpaWzMXy5E1HDnHfDThaLTB&#10;bRzvtwM/P5rxi8Wcz4LnoXN0dcVgRGv5EJGYI48yuDsjVEZwmShdSBg/EGcHTKPnNIknxyO+fvki&#10;33nmOk9NRmx1HeN2wUYcaEJPLZHaJoxJJALOGZBETH5ZoC7GQAphzTc2g6fW00ANuhGSwbmahND1&#10;A0FtOhrZEzWruquEvVO7TKYTxDnEVbimQVy1rPponCFVQiqOilmXnKwFlz87LZ0yWMODxYIHiwWL&#10;lIiVRayh9z0xqqHLlslUfDyL/2fKP6Q84bIO0+e68hHLENHqlinShJ5Jd8Re7Hhhd8q3r13m5TN7&#10;7PnAuB0YDRE7qC49RbC2WnKJStORVBIoi+BF6IxlYSsOq4r9uubj4Pnxw/vckMA9K8xqR2wajK2x&#10;UmOj4JIGENjstlUAY0n/JE3bFzXReGVqBIvHMJiKQTQb1pAgJCEmh6B1loxRySBh8QkN6Yyq/qqN&#10;QQaPdAPjZJkYdYGSlNPqZbCMNuFtopNIawKdTfQOBiu5PpVofFsy2GiooqGOFhc11JfsrrXsrwzk&#10;QqmuCqDpBr2NBKsShs5xcBFcVINc8a5QPj5Lp0u4kMeK9Ct0e9Rvq2b/yalTqiM9Ido/3mqvTS+d&#10;f18fvC8Qzx/3y1KdUL4f+3H9S9514h7KJR3blfev/T+L/TZppp7SNaWmPZKdSAQGEXqxLDB8tlhw&#10;z/eEpiJWRnVHayoEZ+usDwKMxVYVQYTF0HHvYJ/7hwcMMYF1iGuIRjnRVixdU9OPxxzUFTdD4oN2&#10;wc/nB3zQLbhlIvuNox3VDM4RADEWZ0vOylU2oJQ5Dgnq62ijp4kD2yJMZkc8s73Nbz3/DN96+ho7&#10;caCeH9F0HeMUaIiYOKh6w6rRqkvQGsvbt25zd9EyOEd0ajjIZKK9nmvV+8zOmVy5U/M2ZBUKCeug&#10;7xaQ1QwbyXN1e8zvfe01LmxsUPtBDQfZlzPFBKL6ahXjBbE5asoaLbdrNbl2dJahrplVFX/17rt8&#10;eHjIwlVE1yhHFTUAwYrOFS2TXXwLlZP+HMXEhETV5ZphwHrPFpEXzpzhTO0Yp0AVB2wYcMBkNGJ3&#10;c4fJaMr+/kP6GNT4Z9XhcwhD1s2jhqw8z1RzV8RErVoAoqGVAv3Q46NnOh4xco5KDI1xMPRZD5p9&#10;lcskWaK1ErJINkZlv1wvMFQa9bUYT3hY1fzszl1uDZ4j5+ic5mhIWf9OMjoWMVEBJnrqqOVgdgbP&#10;+SQ80Yy5NplwzlWMQ0SCpzI2q9BQNY9EoonK2SzzSei8BYvJ+nSb9G/hOTVKrszdUktAdcZl/mFy&#10;kpiSdDYzVRpZqH2UIHtWZIs9RT+38nB5fMtjkhk3XYhPivYngTSzxKtLrH873vLlV1/K/i8C0sf8&#10;dnJ/fvX8+VFbvnPugWPM6Vpb7svRMQbNESp5NVJ99LohSieXF2EwFQtX8fF8xp2hxzc10RqC0etZ&#10;Y7A5Sz4ApVBYSoBmahpItN4z6z37bcdR75knaK1jXlfsO8tnYeDdtuXtxYJ3fcuHoeNOBQ8bx7yp&#10;tNZP1lU5Uww4MUcvaQhhyPXjKxGalBiFnnG/YNq1vHb+PL/1zHVeOnua7TTQtHOmMTDJBeOsABJz&#10;OB9I5TBNQ28dH9y+y93ZnBYhWU18EnPOSV1mhRCL8clgxepcydxbTBFjEqB60QnQ9D27Fr717JN8&#10;7fpTbArYvqcWDdgz6IBKiS7LnKiajxWcFESVMw1Oxd6urvj5rZvcXMw5TNBG5TbrpkGIhNiDzeXQ&#10;i4SSlPssul5J6tJmU8AE1dlJ6LFDyylnefnieXYrxzhFxqKBBClGHIlxVbM52WDSNDw42NeopWyY&#10;icp3ZdrVOZYEMDlqq6grSFmMThoJZRNt2+KMYVI1jGyF9QlTKi+U+ZoXA/WqyAAqeWIErSslTU0v&#10;wpExtBsb3K8dvzg65M0HDzioHPOmoa1sprfsMhUSJmjJlkZg5Hua+Yy94Hl6POaFyZTrzZiL1rEd&#10;IqPgNV9AVCBzEQxqIEN0Gppii0A0H0T2xdUquDkqT3LQDDm3RTYq2ZQNvgUAsygfM2NjsoeBifp9&#10;aVQSgcL5LlNDKkD8SkCaR09BNW9J77+y2ufsT2sw9WsHUrN8oOPt5L6C9Y9q68cqwejzHjun7Mt/&#10;8+xcvpmQy3ks32GFxFEgGMdQaZmRj+dzbvmernZ4I+qLCDnuWVdskyssKsgkrKuWdZG8ERYxcjQM&#10;POwH7rUtt+cLbrYLbgwD7y9mvN8u+DgM3DKRe5VwUFsWtaWzqscyopyeitOZK8yuSOoBEKhA08t1&#10;HXU755REXr1wnm8/9TTPn9pjz0DdzRlHz5hInSN2luKT0cqRWIupaqgbDn3i7uGM+0czhoSK0pTC&#10;d0UazkCKqkyIQeudo76YJI9ETZtnFx2bMfD8hTP8wde+woXpBk2uwVQV66poCK8620sW6VFgdQax&#10;KrIXMI3WEqqKOG64u5jx0f2H3DqYE4wDMVRVrf4Z0YMp9npZsm6Fhsvzm+xzq5mYImboqH3HhcmI&#10;rz/5JHvWaBrAqHWXnFXDiU2JkbVMJ2OMQNvNmbctfmnmXZEneZKTJ7p+178xRx4VEA5RvUEqYxlX&#10;NbUY6spmE0cB1HwdUyY4WWrJYGId3lkWTnPYHkzGvN+2/Oz+XW56z9Gopm0qOmcZssHQiMGGUvsq&#10;af2srmUvBK7VNc9tbnK9mXDRWLaDFieso0oUhAykKrzlwonAMaOTzbkKdFN/YR0T8tw1ojpg/avc&#10;aNH7KZBmo17hvGHp9kXhszIGqGU/S9s50kwPUzXP45s+T2GyEuUx18YOwf7T06c1sin7ka7gpoDM&#10;o1t+3dWXsv9RQHni+JPHfO77Y17t5HGrtuKkFTx1AHVH3pJo1y4NTStgj0uOIBJE8FVF5yoOjOGD&#10;+RG3hp6ucpoRKlsiQXVrgsFYp1xOcQuqKnx2FUnWMRhDa4QjEve7gduLlltdx80UuBEG7pE4cIaj&#10;yjKvrBK0EU1XJxZNJ52JLUcwxZwvQFJUYo+RqveM+p4zVnjx9Cm+8/zzvHDqFFsx4Po5I1FRXkND&#10;4zKsDwRTGeWCUCODrcfUG5scdD13Hu4zHwb8Wl+pG4z2u4DqbHOhseKHCQFyZc8xAXs059r2Fn/v&#10;1Rf51nNP0wwtTQhq/c3AJGRvhMxxaCC3+toasQqoRsV65VS1kqqMKry1fHznPjfu70PVaOXKomuz&#10;ObWdrI9+5k4o81P15Kqf89jgcf2CbQLPnN7lG1efYCdB03uqgNbkygEaNgZdMJxhd2sDSYlF1zHv&#10;ejVeFXWCkPV1J2lZx0FEqzpEQenLQOgGCAFnDBujhqqyJNEloSwH+t+aCGoyh+os3hnmRtg3wmwy&#10;5iPf8+b+A96fHy3DQpc0l4QKo90eoE6RUQpU7Zwt73lyPOa5zSnX6pqzKbIdAvUwYINXrMxRVsU7&#10;Qd+sPGWxBhnlEAv1LMPCdWkubob6TtlTJOs4i+FD56uqLPTsAsJ6osCSYy+/JkpRvxUIlruuzj3Z&#10;9BmLu5OCM0sglaVo/3cMpOXd9d6r3x73GXgskGrHPuqZZHnO6unXfy0TJru7kLL/WXbOzWJ5lEhw&#10;wlBVHFnL3RR47+iQm36gbxpCDkkEq+4dgDUVgsnx5eCcwwr44JX7MRZfOfocOz/UNV1dc9TUHIxq&#10;DitL21QMTU3vDIMxhDzpjDE4KlzJ623UKKPiiKg4HzVtn+s7Jt5ztqr4yoULfOfZZ3h+b49NP1B1&#10;C1waqK3qQ11Wa0ixXhpBKnW4V5FXsFXDxuYOxtbMh4H7syPa4BlS0LR8Vt+ZnFO0AKkTIQydGu9I&#10;WAI1A03fc8Yavv3cdX739Vc5N6ow7YxRQtPI5UJ1iAJeAdFiaJLMFUjOlUDmSpM1KvI7Rz2e8GDW&#10;cufhjHZIWFPR9QPGoJFfManYiJyYeDnXaQqaBT9/NkPH2Ldc2Wj4+rUneHZrh02faHyiSRYnhsF7&#10;KmuoHVgGJHRMasfe9jbOVTw8nNH2g8atG83IBZmTIvuxou45ZF9m3UNOoAGVsQxtR/QD4/EYckIQ&#10;s2TvMgCRRfJcOtlbYXAaPntghDtE7laGNx7c5Z3ZIft1xXzU0DlLn+eAFaFOyo26mMNjvWc8n3N1&#10;NOLFnR2eGo/YCwOT+Zxx6LHR5zwAkhcJk53ykvZxMhBVQNdMCS5HRaJBDLA0Kq27I0rSoIsoOQ9r&#10;lsJ0/FRnurpm9sHJC0mRElajrO5Pg0147WLFJEqOhEwLJ8GjHCWKMCeBlF8GpEUh/rhWHmL5pez/&#10;HCiufj752+P2rZCXvNqIvoIUPoJcwqMArrLdFN1OuemSey9Kd3Jk0cqVKeXIHOUehZT1bfcFbg49&#10;784PuRMjcTzWTDjZiV6MwdoKEgxBMzY55yAluq6lGY0wRcS3hjYlOjGEqiI0Da2ztNlQ4p0jiNAD&#10;g6gIrZyOzfHfmsEnRuiHkPV6mkhjlCJj72naBaeN4ysXL/AbTz3FC6f2qOcz6r5lLInGqL7PRE8l&#10;lhQ9KSREHMYahhTxosl7KzfKLkCws7tLMxnz2Z1bHC1mtEOvui5rCEMipUBlDZVoYmKCV0ZRkqbm&#10;G1rc0LLhPd9+9hn+3iuvcG1vm3D0gKmFJolWXE3ZGy8vaFjB1o6QfSaXRGR0ckEuz7HUoRrq8ZhU&#10;NTyctXz8yWcqwotRI1rSiCmVJsicuCYbTdFrCruoQGqjusPVvudMZXj1wjl+96UX2fWR0TBQe80U&#10;lRklQuggDdTZeyIMA9YYNjY2acYb3Hv4kMXg8RRuNPNImfaVt1JRPWZvEF3fLJUtRdtgCJF51+Ka&#10;itG4wjpRH+ICzJlrCyIMViWbuXMcVI79puJhU/PDm5/xfrfgnjUcVY6+0dI1XnTeWTG4ZGHQ5ORN&#10;SGwMnj3veenMaZ6cjDmdAtOhp1701LmstCRVdYEQorpCla5W3WfhHlXPz5LzzDM8LwgiiglSjE5G&#10;5/QKwFLmaPOOE9zl8jCy/aOAOUa50cztC5rmkgKO6ycfa3o1EVmLSlTaW1/C7P+yV2LtV/G5JgOp&#10;QrXC5XJbc0Bf3ipHCDwSFBXHSBkE15sev3qcsunx+vJFx7HUgYiKYJKV2KpPUuffJDo/dFXWlTkl&#10;dUNxyVAZm58gD1jRwRl1r0jW0lvHvHLMNsa8+fA+H/uew5KXUSxi1OiSpcT8ItlBOo+IkczpFj2i&#10;qL8pVrk+DwRjCCb76hnNOh+NGlBMLv9hE5oQGk3HJ6J6pRgDVhI2eupe3Zh2Q+DVs+f41hNP8MzO&#10;FtuhZ+w7GgJVylmLYkBSEXlkaTDDaB8qgZjsH6v4VDnYmDZs7W5y89YNDg87fFRASjmix0U1gNik&#10;vEHsOxpJNHiaoWVHIr/x3NP8wddf49kLZ2h8S+1bDfOL2QUtD79OQNHQV5sjtUr/FuA0KkEmk/1J&#10;M2caraWebjIAn968xaJvaYdBCT2L4CnmbO5pQFLIIOq1T2LCxkSdEqZv2UyR15+4zO+8+CJXJhM2&#10;2o6RH1BFTo45tyCS8yrESIqa08E5XaCsc2xMxtx/8JBu8CTRHO0pV7JVcsx5MkvdGZPBJI9U4Zii&#10;EQYSs26OdcqFG1fh6gbEEaJe21tHW9fMq5qHteMmiffbBW8dHfD+0HPPGuZ1TdvUDNYxiMFn6UKw&#10;mGSIPtJgGPnAZj+oSL+9zRlJTPqW0eCpQzYoxVw8MQlkRkWKUUl0wckecMXMl1mfNQjLutAiqgu5&#10;2N4xp8ZstGKlJy3IlzE8T/sVFun80zwRURTFFOfydShep/la+ZjytGTMIQfxSLl2BncFWLMW2ZTd&#10;gpZao0eI45THPrnv+NfHtuPwW9paZ5amN9bVKvdQpq+8YunDqXONdlQB8nIHfVmdoJVYDVkEjESM&#10;gWQhSCTgSQZMU+ONo3WOo6bhhsBP7t3lZvQs6prgmqzrcfmJjz936X7J8dzKNWbVbFlkso6x+A+q&#10;1VYHQrPY60on+V1VCFUgzYblfC8V0ZswMO5b9mLkhTOn+Oa1qzx3apc9k6i7OU30uJLMNruMGFSk&#10;B+WqMUb7sRBxfk5jBGdBJOBqy/b2Jts7u/T9wOHhEe1ioXk6Y6CKERe8ZkwPA1XyON+xgefKzpRv&#10;Pfs0v/PqSzxz7gybBmy/oEGt4sWPd7nqkF1ZrIpzJeyR7AKVg+SXnIHK7ZpNPxpDNRoxGo8RY/jw&#10;00+Zdx1DCPiQQ6BTJPkBQ8JZBX6Cx6KGlSoE3OCZ+IGXL1/it59/jpfPn2O8mFO1LXX02ZVKNFGw&#10;yZxp0uxRcoxhEJyxTDcmBISj+Zz5ol2pRpLShdFB0Sm9RseSVGeZsnEk5oqf7TAwhIE+BAYM0TiC&#10;cQRb0buKubXcF7idAh/1Pe+3C97vFnw09Ny3VsvR1I2qmkQXdp1DKk5Lspgh0kQYDwN7IfL81ibX&#10;mhFbYaAZekY+UgVwQXA5U5VB30NDM1kyQupqpqClwPKoOV/mrs501YGuoLZ8E/2Sx3/9t9z3GbfI&#10;cK166axfzaeUu5S2AtLVNY8DaXn+Mu4rINVnXQJpIoV1/0rR6zwGIT8Hro8+7HPtVwHS/Kx5dVoB&#10;/OpeZXXK181uEiurYM69iRbSEtHFghxbnyQRRLmdYC2hqllYx5GruSOGnx8e8N7hEfeBvmmIVUNJ&#10;bVKeUQc/f80K89I3Ut6jvEx+0vJyqfzG+gqBijtLS28ZsDyZikifPJXvlduLgae2pnzr+pM8d+Y0&#10;ewaaoaUKHXb5xPrUZSMTqFouFdgxmjzYZNcuY7Skihj1/avHI65evcp4PCL5AH3PiKiJUBgYiadJ&#10;nrFE9sY1Z8Y1T53d45vPPc3vvf4KT589xcR7bN9Si/qMiuR495SBVAeaZIsKpvTLatOwWBWzVBIq&#10;c09DGq0xTKcb7O7ucv/ggEXfMpu3LLqeFDWRtOQkNSaL9gQVYysfaQbPZoy8cOY0v/vSi7xy4QI7&#10;KVAvZppcJfp8TyFmwEjZC8SKYLMRMEUFJWctVVWztbVF2y44ODxkCAGswceoHghONBl2pmOSxtCX&#10;SVqMgOq2pTkP5t3AUTdwNESOhsRhhEOEBwluBs9HXcv77Zx3Fws+GjpuoZnv51VFV9eac1SsRiyh&#10;C5ERo5JpFKoYqfuBjX7ggrG8vL3FOYGJ72mGPkcfJQXTmJOC5IARXRTWKc+szXPJEzTTPivaL4u5&#10;fs4i+Jqar5xSQFHPzZf8nLy7ou+TP5w87ouA9BjWlWvl51wCKetAGh8BpI9p6xcvnN+XaV8WSEUK&#10;2eRey4B18mxrNAmuyYQsiZWhIGqFSpND2eJaaeSYtPiVdQZpagZb8dBrFvU7YvnFbMabDx5yJ8LC&#10;1fSuIVinVnKr+ihdZ1bgWZ5MpMRql3+rwdF3KF/zCk5ZpIuCPb93HuAkZRIpgZoUMP2CSfSM+gWX&#10;N0Z87YnLvHL5MttE6gyiFZp5Xhm6TNIZlJEsEmcVBJKdn40auDQLfJ5YaC0pN6oJMXDh/HmuXTjP&#10;2c0NJnhOjRw7FZzaqDi/M+XiziZPnN7lq888xe+89grfev4ZLm9uUvctpuvVY8BCkKAhrmWtFwVQ&#10;1XnmWusJNbwZm7lPSxSbOehVZ6pm0auBS4TKOqYbEy4/cQUfA/N2Tj+0pBBInao5UgiEoSf2nRol&#10;vGbGOmUdz5w+xR999au8dvECO9FjjvYZm8goc/cp17UPKWomJiJGwBrRGk5RX8iKxUqFEcO4qWgq&#10;i/c9+4eHRIn0RJLTkEsffI6AKjKIOsYXP8uyoMYcWjpEwyIKB33k3mLgxqLj09mcjxZz3m/nvNfO&#10;+aBruWUS951l3xkWzmmdeusIkrWy2WfT5hSDxXWpjoGmbdnyA1dHNa/s7rA9tIz6lmboqb2n8pHa&#10;R1xQ32EhMyeonjYqq72k9zIrjs2E9XfLnKNmbVo/7PNgerKtzaZlOwaQX9AeB6QKc/npM/Ojz3AS&#10;SAX5ybPPp+gDcfAaz5pfV5Xxj25LrqsA6qNY9Ue0pdrgWFsBB6DiUt6lLja6MpdEt/ouaWnh03uv&#10;31+B3aiEgTEajaR6NtTvz4BPgQEYXEVXNRxax10xvDeb89P79/lg0dNtTzlwhrlR/VsSsMZls4AC&#10;Uxm+Y4vLo7pDrVuPacffQa+vA6f6WM0WZVOkCp66bXFHB1ydTvjW09f41pNXOS2JaRyU0OOgXF/J&#10;0LPW1PcuK8uzQ7ouBCrOazSJgMtO784wOENXGYaqRsZTgmvoInR+YDEMzLo5gYhxNc7VjJuaaV3R&#10;pITtO8wwUKWEFUuK6vwfTC7wF9QNy5Rs8MU/VwSfVv0gKNeaSEjyy2glKcRtA9bVWhLFjkgbWxxW&#10;DQ8i/Oyzm/zxj37Mn3//h8zn0Aclb6OZCCGB9XBhe8zXrz/L7736Ks9Mt9nwHWm2j/QzJi4S5ke5&#10;LpFoPHpAk5UgVCK4zJDEGMFUJFvT4zhK0FWGWVPzi4ND/vTdD/nBp7c42t7msKlpjZDEkYxytJJF&#10;0pA5KkGjrUwM2BhwKTLGUseIGyJVSLjosepyQTAJbzULfqgcvTP0ObVcELPK1C+qKikZ+GMI4COV&#10;GEZ9z/jokAvB8/p0i989e5qtwwNG3YIqDFQ+4ILFBo1/ByHYRG8Dg1EbgNZ7XUr72eaScbEAU9Ga&#10;CpkD133rc0jd1jKAPaZpXOLxFk6gjUh2gYNjc25ZMWH5HGR8IRNX3lNoLdtk1CSoct8SSMPgc8SE&#10;clQpZ395VPubAmkx9Rxvx4FUiJr/kFKLJ6/RsehJpfBquY62iupksEw2G6iCYIKKStGi6fJYpdQb&#10;slK+rxuOmpp71vHubMbPH+7zwWzOQ+vw0zEzgV7AOK1BVAa8dPDjgPRxfac4v/5bXhRIS1QoNYCW&#10;/q0pITFSZeNSNTvidAj8xvUn+caTV7m6MWbSt2yYQOU7quip0HPUMpk3KW4k2aVkbREqFRdFUEtp&#10;jmdXp3fBVwYZj9Q9yzVE6+iDJ8ZI3dT44OkHT12NMFa0LlQMmpUfXZhDFJJxWlo6euWugiYJJkYk&#10;5oktWi65WKNVTMyO/yliiVgJVEbUW8AEYvIYY7Ci1TwHY4njCaEZcxDhs/0D3v7gY37y1tvc3z9i&#10;CJG6rtjenLAz3eTczjYXtra4MN3kbD1iq/M0/QLrW4gdknpit8CkRAgQg3Kc0evCb5ICfAqBFCPW&#10;VohpCFgWIdA7oWtq7mH4+b0D/sPbv+AXQ+BuVdHVDdHV9DFkNVT20zWJRDbCoPpdk6Ovqig5llzF&#10;akdeHVIkSCJYTRDiBbyoT6n6Ja/UBCqNqHGPpMm3JUacAdctmM5nXJXEV6dTvr25zfbhIaNhQZWC&#10;cqHB6rzMaoggid4FTSCCUYtgxhPd1nk/vbdSX8qGoEypSelSnevRsc/Pv9RVrjURWbPkr9o6kJb5&#10;+GWBVL0IjrcvB6T9sIzf/TJAeuy3R9z0UW2d0V+1FZCWX1zu8CDgMwelOQx1tU4IIokYvFpMrbrh&#10;eJMIlSNaC8nqQBtNhpuMGltAwzijcYR6xKKuuREGPpgvePvokI/alvso0XfOMQBYg8nVMKXE9OYe&#10;X0LqWn+YdPz7eltfhHRQM5Bmi6D6qK4DqQKIjR7XdzSLOdOu46sXL/Cb15/m6Z1Npr5nA49LQ96U&#10;a1FfOo0ZEZ0xS5/ZJMWQI7CMTNInMLKKaS+itmZhEnXfyu5aIbvMVdblTEARI5WSZ1ngFJk18QcW&#10;LxXBVMvKA0myZ0WMStBiAUtEjTHF1SkKgEYdmThgk9eMXdEjeERUnePQTE8pJU2A4pyGkYpw2A18&#10;evs2Dw9nhJgY1TUbo4axsWyPR2xWjlGI2EVHPWuphwFJHSn1pDhgiehcicRgNJ9sFI0KzCWsSQqk&#10;Gh1UIVQMJHobWRhYuIa70fLXt+/zb997n/e7gfloQhiN6cllWaToiLOrHqvJIXl+2mQVwGPxl1QQ&#10;VS3lWmYyVWrlcci5CzKXr0cnIINhRNUUJmEWh2y1C560hq9ON/haM+b0fEHjO+V+AxDVH1Szziv4&#10;9zbgpVhZM+UVhnINJpRGjv9dHofaCYrhKKELQTBGS1CvXWeJQ18SSFmCadn+dkCaMq3+jYF0/e8v&#10;A9JylUdzahlIiwiTVolFgsBgIYngonKlQnZqFiVak0s7BDyDha6uNPlCskiscHWNT1rGwVi1ZAQR&#10;gqnojeN+jLx3dMi7+w/5eOi4b6Cta0JV0YFySFYV4H3U8hKSRMszLznc48uDQVfbk4vnst+Wvysh&#10;L31iRZBYnP0VSEHf0wWPazV+/onplN974XlePH2aPUk0w4Kx0UQbFo/N7jw2O7u7pByniIr2oYQh&#10;mmwFT0q8yvurv20JwcRIzssnDMHDqCFaqwSNqk78EDRbkKkYAlq22ahfrheyf6wjNhtQT7HjTUZb&#10;21A3mKrKSToKp2SJyRCSwUetuClZDJSkFnbxLQw9qZuTev0sqUf6Dhs8VcgicO67kDTKDGuhqhi8&#10;uoFZseqy1C60qJv36juZElXrMb0nxY6YOoieyhhC70leIGqaPDDEoBmyRNRJPoagocPRYKlIVuhM&#10;oCXS2YqFm3AXx7/46Zv84OYdbmMYNjfxriEYVSElU4JH1LVKROdIzKNkxapLXFDfV6UrHZMCj9EU&#10;rq/8supLvbImFElRF1z1a0kkE7DtEdN2zjVreX1jg69XDeeHgabrsX7AhkRKmtjEJF3skoAXBW5B&#10;5/BKhlyfDCuxvjwLazBSZJClWiqxDLnWiK/VtR4FpOXXwjqxfpxOu4w7euQvA9LC9CyB1JgcaqJA&#10;GuRvAKQn94nIFwKp5A4qD8PnrnFcFyFJi7RJydeYfRxdTrW1BBjJLj0SSaLcaF8J+7XjPonDLtJ7&#10;R9WMCeKJ2dncmAZsTZ8MD/uBG/MFn7YL7sWBByYxr1UnGBBw6ldJjqEPOfzTRM22RH4vyXHBwprO&#10;sYDria5RnnrVkiSCiYScKsxELR2iM0AQojrRB8+o6znf1Hzr+lO8dvECZ6xlMwXGMYBfUFVO+zMp&#10;iNgYaWJOmJvTBpKt4QqmObNSNpAhBUQzV5rddAqgao2kXOYuswtGHBiHsQ2RitYngq3wKeKNECqN&#10;7FoYi9ncY/PcZXYvXGGycxZGUxjVUKthJSL0CXy0hCT0ITK0WoVUUiLFAGGAoYWuJSxmhMWMtFgw&#10;zPexbYu0c2R+hF3MGIUWFzpNQkICPL0flMZzIT56z9goFxuCOudXxmCGhIQA0ZPiQBx6HfOQcNSY&#10;6Oj7QbnplAv/mQKkUcvXZB/LaBRIBycEcQxSc1iN+en9ff7TLz7gJw8ecjjZoGvGtMYSS34BkjIL&#10;WWJI2ZUITBbjlXOzJ2guoWgRUw4SEUNI5OJ5+nvhSIOoW5iNmpIPAwGP8y2Tds7FlHhttMG3x1Mu&#10;DAOTrsf1HhsTKTscCw6SgrUCXdRCe2vS5jpg6mcFvvIs603fMGPF8pgVJ/1FQLp+PZ1HJ47TrtFl&#10;JONWUnFHP+ePjwNSDV82RNT2ktD6UL8SkJ78XprqKB/dtFP0vEd2wKOANHNI0WhCWMh5BbMd2hs9&#10;sMR1B4l4E5nVhhsm8d7RER/eP+T+IoCpwCXEiaZ9i8qtRlvRmYqZGI4MLBqbDSo5GW3oGY1GxKg+&#10;iGIdpnL0Q7/MA7kOmo8E0tXrLtuyP/LgJNHCd5FIEsEk9Q5IqB+hlmTwmKHldNPw0uWLfPOZ61wc&#10;jRh1LVXfUxMxKTAET1U5xnVFbcEOA80QqIOnjoE6Ra3WScgTCQKojybqWqQAmgHVZY61qFNchbdJ&#10;86Ia9WAQY4GKPjkGHN6Mte4UEGqH3ZyyceYU0zPnGJ29gNs5g4x3wG1ANcJby4LEUQgc9YE2RDof&#10;6QOkZLDWKT0mFV0tUXV0SX1X7dBjfYcdeurQkY72ifsPkIMHpAe3sO0hVeixoSN1LRIH8F5DUr1m&#10;eaqztT0Ejw8KjgZL7L0m/TZ54fSR5CNpSJhoqVytRf4UktQnOetJTdJrSkwMITDYRKwdEcPghYVt&#10;uG8dP7pxhz//6FPePJjRbW1z6Aw+pwg0ogYmyTkIUi6vkjA5H63OHaO/KnUpiub/VIJTWNIj0tIP&#10;UpUAIWmiGRPVC0Zy2r+RJOrFEWcGz0ujMb+9tcuFdmCr7xn5gAsaUUVEDT1pldo4kd3KlLoycOb7&#10;LwE1A98J5kq5PlXtHQdYWWLEI3Hk1wikeuyaynE5V0Uf+1FA+uNnnk8pnLDaK+wvL7R+wUd9Vv/M&#10;5dfjx2XgKA/z+bb2wPnnouOKohmJRDSTtkkanRCKE7R2G0Ggs/Cwtnwgnp8+3Oedewc86IVYVUSX&#10;9YFJdBWVimRqolN/ut6qCiE4DSMrtZw096c+YUT1iymlkkdjtcSWIS5caAHX/Ns6sRwD11R0V4Ww&#10;M+En5UZRwRGD5sXcGzdc2tvizGTMJmC6lrCYM7SdclOAc5bdjSlXz5zh2YsXOF1XjMNA1bc0Q0ed&#10;BmxliL4nhAhWyyzrzbLV3hgki5bGag7HFAVpaoJLdMkTTcLWOcqLBs+IzjTMZERfjWlO77J54Rwb&#10;Z09jNjepNqbIZAr1lGTGtFITnPCwhxv7Cz598IA7R3NaH0nGYUyNtRVVVVFXNZUzGtNuhJG1NAZN&#10;ZB0DLg2Y0DEmMI2eybCgag+xB3c5vPER/f1bpNk+tp8zjhHTtzjvqYKWCCa7/iUSMXpCCBis5niN&#10;mbMKCckcaVIPdoxYXWh9D4RcvTsxtJ3SLAqkQSA6wUvmVpMw2IYjHB/PO7534xZ/8vFn3LYVR+Mx&#10;fV0TrdXFuVQ/QAM2AuoaVtRBkrlVfYGCICAlmTEpg0wWp0XntpBVBznjFUlduMQKIURqElXfstX1&#10;PJmErzYTXtncYtcPNO2COkSM1uBTUEyQgqoJjBFNCE5ATOaEUfVNfljF2CLMppRnUOY4sw9pXOEj&#10;osKUHrWGL8u2BqQaoMoSrB/diupEAbecsbr2CSO4qOuZPp8B0aq9MeW0gz9+5rmUQilMloGUR7s/&#10;lZucfJGYdOV51O9/EyAVKRAJ0egAO3X9zECqIohVcmAwsKgsD0YVb4aOHz54wDsPZxzJiN45klMl&#10;dUq6SIhozHxyapjyRkXdRMY0pVnIK9S6WCEZRA2FAI43KdxoBlU5CaToi53ctzo6E33+pnrgARsD&#10;IytMLNgwYEPAhIE4eIZ+0FIPorzJhqu4uLXJs+fP88Klc1w/c4o9B252wCj2OFYp9JBiGZccX5dj&#10;2I1yFsZYtaJHo6qWShhMIjjB1hXRVvhYsYgVndvA7JxjevEq40vnGZ89jd2eapypq4k4glT01Bwk&#10;+PR+ywe3H/Dx/QfcOZyx32ukjnUNztYYY6msZdSMmIxqJqOacdOwUdc0TuP7G4Eq64ebOLBJYM9E&#10;dl1kGhe0dz+jvfUJs5sfMrv1KVPvcd2CZhhoQsJ4TxxUGlNn/0TwXsMIY4QYVKUQkzq2qisyJK2H&#10;JAm87zTM1OoCH7wuajm4l9YPWgdMUBVFSvRJaINhXyxvHcz4448/5acP9nk4mrBoGoJzuYrqyj0t&#10;iVEpQsiGKJ07atyMyiiobJGpR1MeKmIVPbNOOdW26vPrLApkrNaQahLOBza6nnPe87xYvrK3xwWB&#10;6dAz9p7Kq1eGJMWLUtTRWkNI6idc3GrLfE6F3kOm/aR9QlKA0mMUSIPkFHwZGyQn28ki7PH2OCDN&#10;C8d6075UjhyO60gfBaQpaYlxzWuQtJOM1mOLSWuZfXFk04n2KKAkP/wx8DwBpJKB9NFtdaNyxMpR&#10;XPeoymFFhIWLUyAVTVNXOebjMR/2A+8tOm5HYTGeMq8aeqf5RQdX4a1ufWXpneCtZskJpRJnzoUp&#10;GWDU3Zo8LYyu2qxZIk9u+dkKd7r+1ksg/dy+deLPxATZaKD8MJIIwdP2HfO+47DvmHnPAqE1jt7W&#10;asjAMBsi949mfHb3LoeLBaZ2NKOGunZYZ4gh5KQrOWy26EGzVTeHNOmzGS3SJ9bS+0C0jlQpN9+b&#10;ms6N2I+OdjTFnbvM9vUXOP38C9SXLmG2tol1g7cVqRox2IYFjjtd4u27h3zvF5/yow8+4b0797kz&#10;9+wPhsNBOOwi+3PPw1nH/mHLw6MF+7MF+7OWg0XHwbzn4bznoIvMfWIREotgWPjErPN0CUwzItWO&#10;ye4uk50tbF3TD55F2xKCisorlZOuIVpbSSd5iZIz2YPk2ChJhkij3gZ6bpmzSfMEZN/j4BwdQjQ1&#10;yTZEVxGMoY1RjaZVQ6hHtNZx5+iIWYJBtM9LQMQxQ40UaaxsWvJl9b28WaG1THGiKKr7cz7eHPkH&#10;GaWUsQSfckYvvYZFfZJTijS1o2mcArdkbj7TqKDJgIq7VsxzVT0Rin5To9nMmlsXhTGR1fNqPysO&#10;CWvz7bE4Ut6z9JHkxCd5jq1t5dBybx3hfPry+ifAd8ncZYYjBw8ob18SO3/JyKZyk8+9TGEl134r&#10;rgtf/PIKjuU4yBxgds9B+2RV4Cuz1ghLYolGGKyjrRoW4ylvz+d80HY8tBVtM6E1juAqknWaGMRa&#10;QgbOYCHYrJcxWuYXo5xGzDomnR2SRajiML16t6XVvmzloR/Rlv2Qu7fE1RfihxLWRk7wq5ZgsthJ&#10;5o6jaMG3YCuCrdUB3Y6ItgZTk6yWJ2lD4M7DB9y+f5dA5NTpPTYmE0Q0kbekiLVuSRhQ9EA5Dl/y&#10;/hz7HsRAMyJVG/R2xEG0PIwV+9WE6ZPXufK1r7P57POwu6vRM1YIxtEFQ3A1gxgeBHjzxiH/9vs/&#10;4Y2PP+PG0ZxZsnTSsIiWWRc5OOo4OGw5POo4PJrzYP+QO3cfcPPWPW7cusuNm/f47PZDbt075M6D&#10;OfcPWg5mLbOu52DRMusH2hh4cHjIaDJhvL3NaHeH6XSLew8e6oIQlYJsNjRZjMbhR08aBs0jkPFF&#10;jskJebwEhIgfeqzVUFBBfYCDaDrEhQhzEeJog0FGzIPjKMBcEq0RYt0w5Cqovhlxv22513Z0KWkC&#10;66W0sOI+y5Co29FawmJ0nui2NmcK6OYXKdpSBdGcbEWy9V7QNw3q0VCMWwkIYaAbOsYbI0aTZlnd&#10;1KJ/XcYXTZaX502e1ZIXqJRWS0KZR0swk8JZ67xb/kuSU0hqnz+uqavgyb2f23GifTkgLXNbgVQH&#10;IZnCAavB9tcDpCduyolX+Pzxq1aIc20HFC4td24JAy3Ppoeos2+0jr6qOaobHtQVbx4c8MngmVcN&#10;C7HKDRUQNeoLGTU9ItFkJ34DYot+WOPZJapuykouLlbWnpizqC+V/KXP8juvcQv6Hide70Qflnda&#10;dUN+JoXavN6peBeVWcgF4Jz6wqLVMn0SYlSBLTqnZXed+oMuupb9hw/o2jkXL1xgVNfU1lHZvGIb&#10;C0lFolRA1GoZCE0k7UjWMhjHETXDeJNFPeVmb3hoxlx97etcfv1rNBevEEYjFknoREiuJrma3lgW&#10;SZgBn+73vPHhbX7wwafc7QJdqlgMwsFi4GA+0HeRrvUEDzHAfLFgseg5OlpweKjb/uGcB/sz7j04&#10;4M79fe7cf8jtO/e4c+8BXfBEERZdR9cuMM4w3ZgwmUwwTc3e6TPMjmbMZrNlMEAcPLVR7pwYqayW&#10;TFkOUNbpHJtkorpA1zTEmNVGrsa7itYY/GTCsDFh7moeBHj35gM+uLvPZ7MZd33HzBh6V9FaRz8a&#10;kza36OuGT+4/4GgImnfWiLqZFbW5UeOSMh+SyxDn8hsUMV03m6e90k6BClmJrEl9l1VZoBU4k9Gz&#10;TS5uqHNFaTCmQJDEfDGjH3om44bpxgQkMQyeEBIWTXo+xKjlsk2VS7to9QiUKVawz5F1y8fKTIKC&#10;oWSxPDMqSwDLxz+irYPhqj1q33pbB9KTUvNxXBLJi4OQ/6pvs0rPBvtPTp35X5fg8bcE0vX960eU&#10;/Snre9bbo4H05NfyklnPI7m0hxj6nM1mv2l4v215++iQ2ynSVhVd0ugOydEiSXJst1EdU9HeqEI/&#10;LfNSVqD5NFOgyoW/aqNgmoK6+Zp1sYGVEak8/vK5y+vkd1rfV15TVRdK+LqdAOi1iaw5HzXqJ6KO&#10;wSJWxXIKFwE+RbqhR6whxMDR0Yyjwzlbm1NO7+4yrpu8IKgvrL4UYCziKnCOJI4oFo/QIgzjKWnn&#10;LDcGy88fzLnvJlz75m9y5vmXsafO0tdjelfnqp4VLZZOlFvYj3BzH969ecSbn9zl3Vv3uTfvWXSR&#10;ro+0i4F+MRD6QD/v6RYd3aKjXbT4IeSSvxpVFCIMHvohsmh72kVP9IG269VnNAX6bk4/O+TcqV3O&#10;7mwxqSvllWrHxs4uGGF+eETXdoxdA8ET/ABJATLlPhHt+OW2FJszHXvvMa6GqqE3jr5qaJsRR/WI&#10;Dw9n/OW77/Gffvpz3vj4Fm/eusvbd+/w9r07vH33Du/de8Ansxl3fORADHMxfHTvPrPgdSEsfpOK&#10;PpkGVL2lEkwOi5QCmii3uQRV/VyAX4FKwZU1HWGSLJmZnFM0AWI0GEZZcc1XLNB77WNXVVSuwuWw&#10;YGOc6gsDeExeRLUQpBil16KGSFELN5apn1ToW9LucZuEslDL5CWPaetAurLFfMEJecImyrw6fqw+&#10;wdr3TA+JYkvQpQrUAK4cKdnd6W8BpCf3fe4hHvP9c0CK0qz6iWYQyTsLxEgRb42jtxWzuuZeZfnp&#10;vbt87Hv2rShXgIrqRhWbqrwuvF4q3GXABi29YZO6CNUpMQqRJkQthZGzA9kUswijYq+suT0poK51&#10;2/Kxc5/l/wkrYETWRUc9P79qflOlMlHpPk9mJSwtX1EumuPjMxHFFAgpINlmOHjPMAz0fc/8cMaF&#10;M2fYnU5prNE8ohknsALOKYgaS8ASjNWclfWEtHOaz7zjZ3cPuEnFmZde4+rr36A6fY6+bmhNLldh&#10;hKMofPZgxtsf3+InH97gz3/4Lm9+cId9b/DNBjf2Z9x+cMjRwZxu3uMXA93hnG62oJ+39IuWoeu1&#10;vLNk8U4sxlSYkseTnLRGcrINZ0gE+n5OHFq2G8dzT13m3M4GdV78khHc1iajyQYpQTubE/phOYZI&#10;zjBVaFTUyKPjuqZjy+KdGKtSkXG0tqKtR8zHE3526w5/9s4v+MGHn/D23fvc6iJ3Y+JBitwPnjtd&#10;x635gttdx61Fy82DGfcXC+7PWwY0X2mQnEqwPE4GHw2hzPpsYaVDXQMbBYKVOFyAqWyrphdX531d&#10;pMmk5rNhSySrtjLQ9TEy7zoWXY+4mmq8gWnGeFMx2IrUjBiqmtaqT3Z06iOszIcmETKp9Lc+xRJA&#10;s6FJ9RcKvvpAaTUmj2i/KkeaMoBry/dYNlniUjlk1dcsk1QvgfTXpiP9FYF0fd9JINX7q+J6CaT5&#10;2AKkFN2Nq2iriv3KcYPEj2/f5raBo0o5IeVEdRBUHb4SL2yCKmrBuFFIjGJikmASE2Mf2PSJrQgb&#10;IVL3HtMPmJSoslUh5efQ58nPvXyn4x2wfH9ZIa2UVTDTh0jhgspBKROHnqCDvtLUJSmDX45Rm6LC&#10;a1BHbWGZi1MEUgzcv3PI+Z0tzu/tsjUaYUJYZjRSILWaVlAMQRzBNoTRJsN0h7vS8KfvfswnXjj7&#10;0ms8++3v4E6dpa8qeqtc6/3DgfduPOSNtz/iu3/9Jn/2g5/yJz94kz/+/l/zwa37jPbOcOaJayyC&#10;8PDhIYf3H9LuH9Ifzmn392kPD+nnC4a+xQ9DLg+iQKrZlLR+leqsE86oWxQxMhpVCAO+PaROA68+&#10;c40XnzrP7sRho4qJxSpkNzaZTLdI3jM7PAIRLUGcJ8iKa1PRbTmt8hglMQqkdUNnhIV1LOoRB9bx&#10;zoN9/tPP3uJ7733Ip23PvB6zqEcMozFxNCKNGryraa1lhvCw7bizf8Rh2+viX3INiKJeoRWD6gxB&#10;+wNU9I+muOUUSM30U/R6WfzUV9DzFKKMputb0l3+LRuJVH7Lus+C0cbSp8Rh17LfdixE6Kua1lUc&#10;ieFAhENreWAiDyVwZKAToU8xGziNYk3MUYHLCZHBUCdSfr48v5YtT95HtF8FSJdXWP58/LhH4ZX5&#10;XM2m7M6FYpH9p6f/9kC6jhPFyHT895N71q61diMRtYRqAggVQaRwEnmFyshIMobBOhZVxT0rfNC3&#10;vHP0kAfWMHfqVO8k+6OivmwxRRBDhaGJMBpg4oUtD9OQ2Emwi7CHcM44ztqKU1i2EEZR47xTUKuj&#10;itVZvM9vLOUdCsCWvli+64ljyqvnmOqkK8dSnGJp8MpnJ1He1WQ3JcmElWO8kYSYiANcjFrnh4R1&#10;DkQIg8elxKSyXDp9hrM725g4aLlkk0hWwwq9WLyxKp6NN0lbp9hvtviPb73Pf3jrPc6+8jrf/u/+&#10;B0YXLnCE4chD6+HuQcsPf/Y+/8e//Pf87//8X/Pv/+z7vPXBp9w+WHAUDJ111Ns77Jw5z6m9s4hP&#10;tA/2Obh9h9ndu/jDI+JiwdAu8N2Coe/wUUXuQp8a9JNgGDTKKXokJarKYkzApoE69ZzZrPnD3/o6&#10;l05N1GXM5JwFVrO/IwY73mBjus1i0fLw4JAhQVWP9F4FjJYTLxt+RNP5iVXXuU4SfdPQjSccmIoP&#10;jmb8f/70u/zkxm3uR8ORqVnUDQsj9K7Ei1uSc6RmRKwavDiiOFw9gqQgulTVFNCLxZCk4jHkvAnF&#10;53KZvS+rATJw6mTPC3CeO5L02hojn/WsmeT0JI1uUz91DTW2EQR1gQvW4uuahTXcG3puLTpudT03&#10;/cBnXcv7s0M+9QvupJ67vuVgaJkNHbZyNFWVJUFVTJQ5oORe5snxf8u2xnGfbF8WSFcguuLWTx6n&#10;85NjXKmURQkyt1wyVWm//no40vxVz/18+9zx69fKXVC+Z8E17y8p1bKrgQEyd5KMpUNoa8d9A7+Y&#10;7XPLdzxALaIYjUUOQVfViAKXS1onaBJgY4hMB8+W92wPA09sTHju1B4vnTnDS2fO8PT2Nk9u73Bt&#10;d4/LO7tsNjXGD/ih13IfJuHKyinFLUI/J1ESKG/Jmkgl+fg8DvpuSy+10leZjAR148j9kySHaMaV&#10;jksHMw98dmXD52gYpxVNk4+a5q3rGRN59uoVrp4/i/G95ivIqB+MwRvLYCpis4HZPMVitM3P7h7x&#10;//i3f8L0yWf5yu//Q04/8wJ3h8BDHznqPDfvHvDn33uD/+2f/X/50U9/wd2DBdE2pHrCYBymGROw&#10;NJNNTu2dYW97k83RGD+b8+DGDQ5v3ICuJQUPfQ/ea+el7JeZHeOtRCwekzps6nEMVCZgUk/yc2rT&#10;ceXsFt94+RleuX6Z7ZFR1UVKSAoKUNYRoxJUMoZ33vuAd95/H1c1nDl9Ft/3pFwV05RBongziI6H&#10;MSTnGIxlbgwzV/PRbM6//Mvv8tatuxwYFfMXtiY2I2RUYesasRafEh7RHLfWkkTzrYYkqqYhSz15&#10;8pa5WCzYRexNGShVksmL8HKuKQQv6ascpwaCFbe3BDLtbA2uUa8Bfe21dJEiDKLuhoO19KIqtFYM&#10;B95zd9Fyd7Hg/tBzqzvis6N97s6PeDhf0HU9o2rEtBnrQh9yiPfqAfIzrABUsoZ0+T5fEkiXjEpx&#10;4VvbyvxcDquesTx3ef5x/YfO6eV9VGVYnm4JpClG4pfwI2VFUo/dvqhJzgm6HPdjv+XBWuvElKOY&#10;VGeix6vbhupIO2tYVI67KfD+0UPuDC2HAsFVWnArWiQqGJtcB6lJ4LqWqfds+oHdGLg6qnnp1A4v&#10;7mzzVFNzMSXOhIE979nygWmMTCWy5xxnNsZMRxZCxzCfaX0fjBYcE4iSxZeUu12K2KUgqINY3lxr&#10;P+lg5A5UY2VeSHIdnBQxIiSTCAxrohw5XFA5C4o7TMoTx1X0WZcqMWL6Huc92xZefOoKT5w7jY0D&#10;1uT4fOcQU9Fj8fWYtLFDu7HDj2/u87/9+z/nrz+9y0u/8wc88/XfgO1dHgyeh4uBLgo//fl7/Lv/&#10;6y/42Zvv0/UwRL2/qZv8UgY/JI2d94HpZMKkrji8d5ebH7zP/s1Ptdre0OFqx3g8xlnL0PcQeoLv&#10;GY0sT127wO/+9td5/vpFnn3yLNevnuLa+W0untvi8plNnr50ileuX+Erz17j4u6ExmpFZ4MuVsso&#10;n6TP1A6J7//0J/zr//Afefe996ldxaXzFwhdq5JR5vxVfbiidK0pVBGsYWhqPjjY509+/hZ/8c67&#10;3BoSi6rBV5qEJADWrkYdrOYWEK3VlbJ0kyhqSs1WFs0SQfNfnTv6UeeSvln2JV1ziTIU6SZHCIqq&#10;inTuqWVeAwvynCxvlqUhzaWgk1REn2HIyV+iKVnEtN5YQPAYvOj3wVoV541RHXteKLbGE7brEVUI&#10;1ClhYwDR6rtkpqlkHVaYkryK5KQ+BQSWk2W1rRaQVXs0l6pNZ2c23InebbV4FfDL1y73KeCVn0Ol&#10;RWX9FEjDyhq9nOaPAVJlCo8/YBmIX9bWTzt5vKxdt/w/mhIOp5yqSSpmmFxuIVQVfe3YJ3KrW3Cv&#10;bZkndXQ2uYiXOi+J5ln0nnFMTPzA9tBzToSntzb4ytnTPDlquCRwehjY7jo22gWTvqPpe6qhp/ED&#10;Gwm2Kst0ZJlUWo5BhojvPQOos7oRfPIa9bJcLVbAB2SCkcx/rzow5mFLaS3RcR4VH6OG3eVCfXrV&#10;FYchqq2HDMwx+9b1gazOSFR+wPmBUyPLy09d5crZU9gwUBntH2OsJiOWhqGZ4rdO8bObD/mX3/0x&#10;//En79JNdnj9d/+QU9ee4jDCQe9JVc3tuw/5i7/8Pt/93o/o5gPNeErK7lqIekWQIv28Z3F4xNHD&#10;hxw+vMd8/yE3PvqA2598xOLhffA9440JX/3613j99dfYnE757MYNku9BInu7m7z60nX+8Hdf49lr&#10;p7h+ZY+nLp/i2qXTPH31DE9dPsvTl8/z9OWzXDyzxUaVrW2ii7hye2WR1oqSsy7y/Z/9lP/0F3/O&#10;u+++jx8CZ06d5vT2FhKDcqZGSCkQEhhrcaZCxOJF8M5xAPzwow/59z9+g49nHW0zpncNQ9Gj5jLH&#10;ZXFU1yD1OllN0txX+VmX+s78s07HzFXlpmSj4y5ksX8p1SVFSqNh1omk8fD5uJIyMeX7qb+y0l4s&#10;SVjy7ZcLvQXjLGLWfUxz5i7RTP/BGgYRXUCy+iPl1IA7zYiduqaJUWt2xaDLm5Q7WYXPrBfWtgLR&#10;FVgW3ddqO8FA5vbInWst92rhVsu11vYX0BLJEskasKYifSoMf4n7/WduGqlRVtasd03q86b6U+VM&#10;HVCnxNQYzo7HbIuwMXiarqMaOpzvsaHHxh43tFTtnEk350wKXLaG5zcnvHZqlxc2NjjnA1uzOdOj&#10;GRvzBZO2Y9S2jLqWSdey2bZsLmZsHx1yqQ+8NNrg63unud6MORthc/A0fsAWnV52cF7Xsq2aJnzI&#10;sSCA+gTaJEhIKpZnPVKKqo8NUTNQKRiQs8rrJkXMz64/MUePaOLr7K2Ry4dYA01T45xFsn8iYhDr&#10;GJKhjRZfTQjjbT457Ph3P/gp//77P+FBtDRnLlBtn6ITy1HXM4RIFOFnb77Fj3/8Y7qHD2hGNZsb&#10;Ixon1Hi2Gsu1i2d46cmrPHn+FJs28fDTj/nRH/8xf/5v/g1v/vAHPLh7SxOSOOHFl1/k7/+DP+CP&#10;/vF/wze/9XWm0xEImBSY1JZT2xuc3nRc2Ku4dGaDqxd2uH71DC88dZ4Xn77IM1fPce7UJqNaRbGQ&#10;wKfEkBffZLXWUsks1jth4Rx+usU9LD/46Ab/5od/zf0o+PGEWNXZ2VuNL+IMUjtCZemt0NcVNw4P&#10;+Pknn/He7SN6VyHViCiWIarfr3EuqwSUMysLnbbMBZUcsTkYowCnUotkeNTMC1HUEKXHLKF47YzS&#10;8lyJmiSZxIpRyuCYltyq0mnKobAmCDZmn9J8njVO0yXaUgE1c9LG4a1hYeDIJI4MzJ1l4RxHRphX&#10;hiNJPIwDh8kz5LwDpTRyeZaIBjTAGtex9qzafr1gtQJQVvM0LzJf2PIDlbOzaJ9DRHVK60VOzv3c&#10;ZHnztX2/9K7lnNVFT55Srivqf5zhZUUkJZWYiBYVSCI6SUjquuEs83aBj5mzTokUB5LvsWmgSj1j&#10;37Ptey5Zw8u7u7y6t8cV66gePGDa9UyGQBMCLmrWc4laBqOUGW5Soo6Jqg80A2xIxdjUVFVD6z2H&#10;/YIuBUzjcE0NJvu0SX7DsqLlJAkqainXZCKMnEWGQeu8oyJliIkhJExdIc6qD142Opi0lvw2BRID&#10;SQKCpl6LKfvrxQC9LixjiVze2eLVZ57i6tnTuOCprGBtRZ8Mcyq6ZotussO/+u4b/Ovv/5T39lvS&#10;zll2rz7FV779bc5evkw1GVM3Nbdufsa//lf/J++/9RYbGxOuP3GFc6d3SH7B1qTi1Ree5R/8wd/j&#10;d779Ta5fucTICPP9Bxzcf8jizh362QxSohmPuHj1Kv/df//f8+zzT9OMDbOF570P36PvWkiRM7u7&#10;PP/0NZ554gI2CqGHpMwqSV2Cl/RDUk1BkpU7U8g8zxCSJh+2wiJE3vroA37xwYfsH6rz/53bd9jb&#10;HHHx7C6bTUVqWyoRcgkloiR6gb6u6ccNf/Xeu/zpz9/lw4MFaTQBOyKkbNV1BuNySCkqChYdp34t&#10;Inpe8JZzJRuVRPPT5lmwshdIEb3zscu5nblR9DfJ0opKLMrx6YGJgKZvFMl5F3IAijMOk7S+fZUs&#10;NlksZpm7mhyNWFzPxKjPyEBkkKgJwC14dGE3kpBhYArsVRW7dUXlPVXUPPppKdEW41qZMoVbLV5B&#10;5dk/3x69+5E7YXn91bcVpulfoeDa2m/574oj1bFaifZ/x0C6Ov5LAOlyT7FkQxINYzt2FdFY8bKA&#10;NeOGrekmO9Mp48ph/IB0LXXosd2C0dCyGwOXreO1ixd4cXubszEyOTpicwhskRREgxplTKHFwv2m&#10;SJUSLkIdoPIJExJNM2KysUFHYL+d08YBqoo29PiUsgM9+a92+upNtLdtQB3/Y8L2LaNsdSeGnACi&#10;TI/MVWRuQdQdgRS1/lFS0s2qLclUDyEnPB5Lwg09L1+7yqtPP8X57SkSOkzSBMqx3iBOdtiXhh99&#10;dJt/8Rc/4q3bB3TjHapTFzh77Sm++u1vc/r8HmINQ+j5yz//E37wZ3+Gi4HvfPs3+J//p/+R3/zm&#10;17h6+RyvvfIC3/mtb/Lyi9fYmW5w7dJpXnruOlfOX+HhvQfcvHmHejTm+Zde5O/9/u/zu3/w+5y5&#10;cJ4+aaTT0XzGbNEyGjfsbG9x+eJ5rl+7ytnTpxVwYrbvFbdSlU6JAYaQ6L2K49FoNBuIjmUWtyNa&#10;huOw7/jrH/+UG7fvE6Nl6Dru3f2MS+fPcn53mzpGTPC4ypBI+BjxIsTxiL4Z8b13fsEbH3/KIQZf&#10;jYlSAU45UWeIKWYfygynosBe5pqUGHU0bbM+aaGOYzohyFyriu7L5XhJrIWzXF07uzglgySNBtSm&#10;enGD19ItMVIndIspl9hOumW7xEpnKZodKxunEspRx8xlKnetfZWiBrs4PzCOkd2q5tzGBtXQUceo&#10;uVSXT6Ux+eX9WXqzyBeCKH8DIAX9WUSNUsd2njhzHe/0PvrEx4D0f9lbS1qyHLz/ckBKiTM3OYt7&#10;+S6lLyWvxuRSF5kIQ2SEsN2MubC1zdWdPc6PxkyGgT0jnDGGi5Xjxd1dntvcYm8YmCzmbPQ9o76n&#10;SWC1GM9KR5I5Y0PWWUaU4MRQZZ2XNWCdJVkY8Mz6li5F+hiUfbE5YUMB0TLiOVTORaFKSas2es/F&#10;zU0ubG3SpEg/m0NMmuU/JILPdWyyyCU5uW/KIXzq96cJp0kQo1a5FK+BBmMSkxT5vW9+jeeuXmTq&#10;hCppApM+GXw1oh9t8Vkr/B//6Xv88OO7PJQR/cYOcWObnUuX+No3X+fSlU2MTdy9eYv/9z/7f3L3&#10;5g1+8xvf4H/8v/23vPz8Nc6ennL10h5PXDnHmVM7jBvDqBYqK2w0FVvTLep6yocff8q160/zrd/6&#10;TZ5/+SWarU26GFkET5ci4hynTp3mypXLPHntCa5ducLp03s4q0mV+97T9p5527EYBrrB0w+BdgjM&#10;u4F5N9CFoJyosdRWx1LHTrmoQCJYx/d/9BM+/vQuPjl8iDy4f5dK4MLOLhf3TjEs5hiTlIO0Bupa&#10;czzUNT/56BPe/OwmdztPdGOMGWFtpQHoToejZJEH5UbFZLXVUvoiK3v0iwrySmNLcFzqUJeWosx8&#10;LFm6JdAJqGtTzHpRrLrr5TlmUsDGgTp6mhAZx0jjA7X3ugXNY+sGjwxaccGAJrrJvria3zx7mxpR&#10;lylyspIiLUXNNFYlDW7Zto7z0ymjrqfJ0p5E7YMViObxUS5GZ2NW9z2u/U2B9MQHvXue28s9hRPV&#10;QVqOVjE+Zo701N8pkB4/9pcDaULFlqXtZGmhLk+36rSUItYYKgR8YCyWEbApwq6tOFXVnHIVlzYm&#10;PLE15cnpFlebMWfEMO0GJv3AKCTlOKJmsllqr/JkE1RHZPMmKcfaJ5XQkgS1cNYOL8JB23IUgyrZ&#10;XZXTpxkV58s75fcwKdcPj1oddCNFXr58iWtn9pgI9LMjFrM5GM0YT7bMFqkOUBBF9VxLBNUpRgwx&#10;12wPmL5nFCIvPnGJ3//WV7m0u4WLA5UkcEbdncZbPGTEjz66y7/4sx/y8TzQjbbx4y1CM+Hc1St8&#10;9euvcOHCFAvM949456c/5uqFi/z93/t7fPsbr7E5ESoH40mlDvJG8D7reoMQIxjjGE12MPWIp55/&#10;jqtPPUk93WDmB4J19EktxMY5JpMNtje32N7eZjqdYK1l8F5j6b0mgW6HgUU/0PYDvY/0IWly6Kjc&#10;Y8gScGWFygim1FYiEUTzFrz59gd8euM+s4VnGAK+XzA72Of0xibPXLxElSIpDhgLttLorw4YmjE/&#10;+eBj3vz0Bvd7D9WEyo5yFFUiScjqFeVIC1cpWr1laRhSCSgPauGU8vguOc8CpGWcT0yi9Smr89hk&#10;v9Mc+plzVtiota5GfmAjeKY+sBkiO0nYM4Zd49gWYZp04W1SxIRAKukGE1nayTS9uunSYKUYqBKA&#10;iZrf1A2eTSOc3dhgI+h1XQZTk8guA6qoEJRhWuqL1+b/o9qvE0gptyt7vhyQ/t1xpCeP+9JAmt0+&#10;tAPXkjEUHRL6VianPjNJc0eOjMUOA7JosV2ngzYec6apuTAecaEZMR0Co25g7CNN1EJ7ToyWBkaz&#10;1Bdiz7dH8uCWAY4px+xb0ez8koiVFlg76Hv2Q8A7R7COYDQZr1o3FeAKSGt0lYLoKHh2DHzlygWu&#10;7kzZriwy9BwdHbDoh2wBX1Gtcuo57LXozHJPKueriXZtSrg4YLqWU82If/Q73+a1p6+xVRlsGDTz&#10;jzGEakzaOsNHh55//b2f8oMPbrBPgx9tEqoR0oy5/OQ1vvr6S5w/vUEtwsRYdjenfOMrr/Ly88+w&#10;uz1ajmvbw6KLLLqBRTvQdmo0G6KwGCDaitMXr7B9+jTRWmbDQJcSph6pmkEHX7nqEEm5zHGMEZ+g&#10;HQb6KFoPKuuRex/UwFOSuGCWXFOKKp5OKocWJFZDHGJJxvHRJ7d594Ob3Lr9EHIthqOHD5hax5XT&#10;Zzi7u4MPLdZEjFX+rCeRxhPeePd93vrkBodBSLamsjWSICUtzuiMUR1lGXuTtGjjarRW88Eo6isT&#10;UcZ1TQEMCqrljHzZ1Zf13Stx2BS1RvS4ODAOnk0fOB0TZyJcEMfVZsSTG1OujieccxVnnOV0rTrN&#10;SUrYXqsLpOBzBQ2LcTZLRJGUPWokkiUnfR2TIlUC6wfGkjg1GrHjLKOQcmi2HpeKxX7NoyBm9d5/&#10;biA9JuyfAFIpI/ZfO5CS9aGSubayYpUqopK5O1BjjoacgYmacGRkLGMRmuCp+lywazbHzOZsRMEO&#10;HumHXHdJWXljsyVUiqy1ItZ8V806Tq6m6RKDCXghl761dAkOg+duN2heSWsIzjIsrb7KWYuIcrgh&#10;UYWACwMjBs42luu7U87Ult3asjWusJJ4sL9P23VLYi26Pc0dsAJTUrHOamIIUqROHtu37DjDV568&#10;wj/+ve9wZtzQpIDNNSY7DGG8TTfe4Ycf3eH/9R+/x+0ewsaOll7GYiYTzl06x9defYEr56ZsVLA1&#10;qnnq6lWevHKe6WSEz/mPo4E+JB4ezbl17yEPD1v6ZAniaKNhPiTmXliExNxHFj4yYJCqZtYOYBzO&#10;VgiCMw7vAyF4FRjEIs7RhUSXhCFvSQxDgCEIQxT8ciA1JLEko5k4x7hyuOxvjljECB9+dp8fvfE2&#10;H3x0k83pDmHoSb2HwbNROa4/cRXN3hCUowWiNaTRiLc+/Ij3b95mFhIBizVm6ZfhzIqWk4iKqjkA&#10;oojyy99NnqD50WMR49MKRDOeZKrMcyDvK+52ZQ5LXlCFLMqnQB094zCwHQPnEZ5wFU/amucnU16c&#10;bnN9Y4Or4xEXqopLTc3l8Zjz4xGnRg3bVYUZBnzbKV4Yg9hqtVilpEX58ioveZLaqHXYbPCMUmTL&#10;Ws5PNmh8xPmg9cRyj5RRk/yuxU7CkpF5dFsB6foVHt8Syu1L1pEqOKK9trTVlD7P39b6nvXIpqX7&#10;03+lzeTQNJML363E6/wZjQs2JGpnibkSZOUDdT/gFj3jrmNj6Jn6wIZPND4wjjBxNY2ts5+ppfdR&#10;XQ7XONGEolYKiRgSMWo2bdVzasIMi6ciYqPPlSsFgsc6h1irnJVk630empgBUCdHJPkWm3p2pw1b&#10;NrEZOrbTwNWtMd965hpP726xnQbqxQzXL6BfgG/xoWNIAyEGog9a1dJHxEdshFFCfUf7nmtndvnO&#10;117l7HRMnTySBs2SV9WkeoTb2uOdm3f5s79+kw/uHbCwDb2rCaMxbEyIzvDgwT0ODh/iBy3HE4bI&#10;yEH0Gq1pBYyDzkM7ROZDZBEMPRWLaLl71HH3sOWgC8yGyGwIdBGCaG3wkAxN0yDkKq3JEnzEiMW5&#10;EYilGwJdEPpkGaSio2Y+GGZtZDEY+ugIyRGiYYiOPgjdkOgG6IOh84nOJ3yyBBx9hLmH8cYmWzt7&#10;2GrMbAgMZkwcbXPzqOfHH97g48OWVpwuLNaCRNWPx8D507vsTSf0R4dILFFRicoILhnEx0ynQfs9&#10;DUjSTGOS9DcAm+vAk/9vc916NXKuGUA/x6BkqWQ5rVcMi0E5QhsjjfdsDAO7PnAhwbXK8cLGlK/s&#10;7fJMPeLMomVy5y71jZts3LvD1sFDdg4PODOb80RIvLy5xas7uzw9GrE3eOr5DDefUw2D6vlRK79y&#10;35nWc3CIj7q0DAkO2wXBav2pWFy6TgCfJHLkE2QW5HG83d9JU6E0g+oj+vtks//k9Jn/lZNW+6QT&#10;/1EXWKH16kYn2+P2P4ojXR67dl0ya7+K0lCCtPmzlmUuz6JPnUy+ugDkWP1U/E5zAtuUdZy5/Kzq&#10;cXSfJlHI10z6DCaDdXkGK3ZpuZTsmxlSxOfckg+Bz9oFn4XIYeVonaW3msVn+ZyiHIcR1M0pDbjQ&#10;M5HAxbHj+dO77NjE2EQ2Gsd0MqYeTzg8POLg8JB+GAjRE8TjRR2nRcBIwvrsWRAiMvRUocO2R7zy&#10;1CX+4W99k9969QU28DRpwBKIKTGIwdcTDu2Uf/tXP+Nf/eWPudU77M5Z4niTZmebanPKQGSxOGRr&#10;WnPuzC5n9raxSbMuBZ9VMgJ9gsVAzi8aWAyGNjjmvdANQjskFkOk9YkhRmJKpDVJwxSRsIiFMQND&#10;VN1bSixF/0TWPWcOSBk3UdOKmNwv4IyhNpbKCuOqwjrlBb0I3kAHfHb3iDfe/IB3P/gMyWHIeE9q&#10;O1wMbG82XLtwlnEFErW0CJJIlWMRIx/fvst7H98BZ1WHisrmJtOTWrdVB6/Vb0MOuMh0u7Y4S0xU&#10;CSYimN4j3YBLQuUqxDqttSUoty1CWLJDqgZbTrOk9q4qRpqhZ8t7trqeJ6qa57Y2ub6xwfkAp1Nk&#10;0neM+o469NRRiyU2IVD7QBUCo6iufyNr2ahrnDHMZrP8XrkSS0xgLL7UqTJJvUmipxGoQ2CcIqea&#10;hic2t5n4SO1D1pOy1JEWP3LJXggxS4dGQ6Ae2dY50hIa+suBtxyxjlX6+dieJZ4pTi2VMVm0jwj2&#10;nz7W/enRQGrW9j3qd75g/+OAtHwvG2RdS+7QFaCudTLKXuuLoWBVLpAlIaFIREpdusplFUEBVcjr&#10;YREs8tWjfioRIEU/alj1jTFaSdBbQ1s33E+JDxcLbpA4tJbWWXwJcWU12noXrRDpgqcKPZsELk4a&#10;nj+9y54TJibROENdWbZ2dhiPRgTvOTo6YPAdXVSfUSPqnlKTsqU14IZOC5e5xIvXLvKH3/4av/nK&#10;C5zfHGGHObUoJ+RTYrA1abrHjz++xz//0x/xV+9+xrBxCrt7lrNPPs2lp57iwhNXuXDlCnuntjl3&#10;Zo+L586ys72rnFSuExSBIUEXYNbDw1nP4Tyw6IUuGNpBCMnio6EPkRCzdTcPj5AtcdmnVhc4deUC&#10;dQpVw8sqE0MiKxLLyKyNudKVHllZS20tlTWMRg5TqWqkSzALcPPegvc/u8dP3v6Ajz67jYhd+hA7&#10;QSuYDwuev3aFjUqW8f2gqh03GvHg6JCPbt4gJOhDAOty1Vp1gUsSsVa0KKsqsFU3HyH4BMlQuwon&#10;Qh2hGQIbPnJ2ssGl3dNUSVjMFwwxZY44m6mMBhggq8VHm+pEbdKItnHXs9v3XK1qXtja5KnRmHMJ&#10;dvxAM59TDx119FTZzU9doBJVdoGqotJrJUJdOerKYgQWizm999mbRnRxlJyQWiLOKJCPU6LpOzZj&#10;5OJowtXJJhshUnmPjZkfzVhQ5j6lZHiem18kQB8H0vzlsThUmnbWEiT1W/7/GlYtr7c8I2OPfo7p&#10;Cx3y/8sA6fJzPlRQ+URXmDXdR3FqJuueKC9WNGNZNaBH6A95kPQq2Qq6hAHW337VnVllJZSH0slc&#10;EldESQzOMW9q7sTEB/MFt1JiVlX0TgueqZ5qxelCcfYPVMFT9y27knhqb4dnd7bZqywjk6iMcsmT&#10;0Zhzp0+zNZkgwUP0DKEnhUFDPH1kFAMj72mGnimRi5sbvPLkFf6b3/4m33jxOmc2aqQ9pEoeh+qz&#10;enH01QS/cZp/8Wd/zX944xfcWAhm9wI7V5/klW9+i6dffIknnrnOiy+/zPVnn+bq1Uvs7u5SVTUx&#10;JXX9AvqgGaDaIXHUBg6OBmZtpB8EHytispAcMReNU0eZBOops7SnqJ63iKe6pZM+xOuUuuT2dXc5&#10;L6E1hkQSzlqqylE7i61Vepn7xMNF4NZ+xzsf3uLT2w/5+OY97jw4wPtI9AOVhaYyEHv6o32uXzrH&#10;qUnFRgW1UR/MQGI01kimw0XLnXsPOGo7BdKcoCQZLdWi0U2r97RkRWgSDAr2mgs3sBUTF5oRrz35&#10;FC9cfQI/X3D79i0WJKirXLlgzTUwGy8zpoJkIPWeuu/Y7jsuBnh5d49nNjY47T3j2YxNInaxoI6B&#10;qljRo2RXP/VXttk9SY1IylVXlWW6OWG2mLHoOi1NbC2dDxpGSsAmzxiY+MCkG5j2A2fFcnU85fJo&#10;zLgfcDkj2fFZp/+KfrSMtj7Fo1sB0uKv/cua9lHBn/Xrrj9J3nMCSJXuVjrSZWLn/+qAdHVYCSVf&#10;lQoRnTy6lU4rXa/qAMniv0uiE6scn482GUSzR/vqsXLHUKbj2gOpT1tUQ4EYRLTWUbSGtqqYVTU3&#10;fOC9oyPuGcu8qjXDeNJrqqEsq8uTuuDYFGiip+lazjrLq5cu8tT2DlOTqFBu06ActBPDub09nr58&#10;md2NERYPvqf2gU1gW4StBHsOrp/Z4zuvvcz/8Iff4ZXrV5gYT5zvY32LTT5b6i3ejemqLe6Fhn/2&#10;H77Hz24c0E1OMz57lVe//Ts89/rrnLt6la1Tp9g6tc25c2eYbm9Rj8aIU64oGtTIE6H1icNFYN56&#10;5otAP0BMDqggOYiGGJP6tooGESh3piIcOQRYB2TlKxnz39U4LqeajlTSsVRgVm4v5vONESpnqWuH&#10;qyx9gKMe7ux3fHL3IR/fecjNu/u0Xpi1UUuaHBwRYo+zCRFPHFoYWi7vTrlyepudkcGGhSZEySW6&#10;N7e2mU63+dlbbzP3PX2EgCFao9F3CN7n3LDG4ozqEo04XFVrcEnXUQ+ejeC5tjnl209f5xtPP8Wp&#10;0YgHd25z5+F94riiR8dPc1HkhaaoocosyhUe6sEzblvOxshXNnd5bmPKuZSY9hr+bIdBS1unuARO&#10;Ew0SnTrwL6Oq8nWT6oYrqwnTR6MRQxiYtQuGFPAYjBVcHGiGjlHXs9F27PjIBXE8Md7g2sYmZ8Vi&#10;5wuc95p0O7GUCXX+ZX/x5bcvBkjNz/vldZqwfrn141c4sdxzAkjhOJCmL45s+jyQStZj/rKHffxv&#10;vyKQ5p06jXLnZkZU8WmNIyncSAkxlSziLZeqFT+rK12CzJGWlZ21dHXr90d0pJOJeSJrmF80kKyl&#10;dY6DquYzH3j/8Ij71tJWlRaLy9yrBgmWpAxqxaxSpA6eie+5NB7xyuVLXBg3NH5AwoA1Qm2d6gcH&#10;1SVtNg1XL57n2Wev89L1p/nKs8/w1eee5evPPctvvvwif/83vskf/sbXef36E0xNgPYIE1oqlOOo&#10;jGhF0GQZ6g1m9SY/+OA2/+q7P+Wz1iA75xmfvcwrv/Gb7F64yHhrm2pcqwW6coQkzBcD84UnYok5&#10;VLfz0A9CSEY/e8FHS4yWmMzxkrdEUtbvrkhC9Z/kgIuU/QfV2TuPv+g4ryZcPi/70uotylmqRxQD&#10;zlZUVn1a+wRHbeDOwZwb9w+5fzAnmZqQHG0beLh/yN17dxAJpDgQw4BIYqt2bISB65fOcnarwQwz&#10;auNxAr4fQCzjqRqsPvjkIzofiCK0XY9zjqqpgYRJkdpYauMQr0lRbPazbGJgHDqe2Nnka9eu8tUr&#10;F9m1Boaee/fvcvdon0MSrSjdhVKaA/XWcFmvr0tRwoZI4wc2B8+T1YhvnD7HWR+ZzGeMupYmBmLf&#10;Ma5rNeKGiCDYqDKdgldRaum8sVbL8Ggu2MB0PMJZS7voePjwEGcF6TvGfmDLD2z1A1dHG7y4d5YX&#10;T53hyckmuxE2+o4ta2lImlO2TLWl5KmUkvU0JxDi802l0i/fSh9pW8cz/by0l5zAg187kH5Re/zv&#10;vxxIpQAhK8BMUsBPr6G6ssz2S5FlVtfVTcUF/UnFRZN0Ciaj6cBWolFxp1oH5aJzzS4rOetSQoEI&#10;awkGTdbgLAeu5tNu4IPDIw7ritYqyKwIIb9VynrAlLDJU4eBTT9waTzi+bNnOW0t46TJma0RKmMx&#10;CRqxVICLibE1TMcjdsZjzkwmXNzc5MreDld2tjg3HbFXGyZpQLoZJg1URCoSkl1UYrL0psJPtrkT&#10;a/75n/2Iv3zvBkfVFpsXn+LsE0+zdeYCfYrcuX+P9957n3ffeZuD/SMSlrYPHM4WLHrPELS29xBh&#10;8AnvE10f6IbE4JVT1VFXXkl5/ahRWMvBygCZCSCtJN6lNXpd+liujaAGqFIBIXOuKVux1TNCF7KU&#10;NMb+YNZy/3DB/VnLYTfQB8HaEX5I9J2nW7TMjg4Y+gXe95AjoaoYkMUhz14+x+VTm4xSi/UdJmjh&#10;PGss1lbs7u5gneP27Tvcu7uPEc1bOww9QsrVST0meBpr1FE9DNS+Z2oi18/s8tUnr/D8+VPsmoAs&#10;ZjibeDg75MbBPnf6VlVG1i3j7lUdUqQxbTElqhioFgvOiOG56RbPjcZsLVrGfccoBirUtUrr0aec&#10;v8FoqGah1zw/EyDZI1pywqAKqJIwMo4awXaekY+cto4r4xFPTac8u7vHS7tneGK0wflk2Q2JrRCo&#10;hw4zdJgYluqIjC5LKtH5lsX+JZg+AuAeA6RKNysudX1TeivuT6trL++Rr/D/v0C6tpUflhPuRCu3&#10;KZyocpir7/qsRbWp99bBWZ+kshwk5RyzIWrt+vpFSSlJqdNt8KKp89qq5oGxfNz1fDCbcdRUtM5q&#10;fPfy2ZUwU34A9SQYaELPNHgujRqeO3eWPWvZMILL5xWewIloXs0UkTAoMcdIkxIbImw6wxhP5VtM&#10;P0f6BRL7pSimrmJqWQ1iGaox7WiLj2aJ//3/+i43eofsXWL70pOcuvQEUjdE4MbNm7z95s/48O2f&#10;c7h/wGiyhasnmoMyJRJmmYE/xkRIhsEn9ecM4GOeCqILCCksM2OVfi/jm0QnxLFtKfJ9ngD0ynlR&#10;RT0plh1efHeTkEIi+EDXew4XHbNuoI3gxZKkIkUheE12k4JndnjA/v59/NCrBwCCCT0sjnjywimu&#10;7E3ZMhEztLgUqIyidoyR8XjEqdOnsSL0i0PaoxlD1xP7XkEjDsjQUoWBSUpUfcc4eM5NGl64eI7X&#10;n7rMs+d2OeOgbo+wocdUlv225dODAz5bzBnqmiC5Mm7SnlA6Ue4xZXVJHT31Ys7FquK5jU0uI0za&#10;llHw1CWTmhjC4NXFMFsUlsa8JXCo6kRQo58kqMRoDH6EylimrmK7qpkmuLK1yRObU65OJlyqx5wz&#10;jp0hsNENbPQD4xj0vZKWuTF5eukoLyfM8o/OPFkam5aYsYYz60C67nH0eCxakskjY+2hKO/XrnEC&#10;SBGQ9eJ3fxsg1c8rgFzte1T7ckC6Dnbl79q7LDd9fV0hdY+6OZ18nuW3Ap55ki1hqrhVZWv+kiNe&#10;bsW5WAnVyCp+PhhL19TcM4aP2paP5gtmo5qFM+qWUvBDsm9ARnAFUo8LPZvJc3k65vkL59h1lsao&#10;bywkjckWnRxGNLZfMleeovoHupiwYSD1c3WnSgMSB0hhWXCMrDuOYhkwhGbK/VTzk5v7fPfdT9h4&#10;4nnOXn+Z01ef4vS5i0y3t9jc3KJdzLn18Ufc+/BdZrM5W9un2d47y2S6hViHMYa6qbBGCCHS94EQ&#10;hYDFR9EcAUm58lhcgJYdq5wHeZxjKuOSB1yRtYzAMT2ZSiWrMTbZZUnBZLVopcSy5PLgg4aNYoi2&#10;IrlKfRvbAWKicgYjkfnhAbdv3iT2g3qJRKhSxAxzLu5OuLw74dTYUYVWQ2yDBgwUANuaTrly7hx7&#10;GxP62RF06k40YmCcPBtEdpywJ8Ipa7m2vcmrVy7xjaev8syZbXbF03QzxmHQEinG8bDt+WT/kI8O&#10;ZoR6TJBSSFm7Ko8yhTokRaoYGLctF1zNU5MNziUYdarmsWRmI79fyTaWgJClL5XWIpigkh9rgCc5&#10;30O+b2MdW6Oa7bri/HTCmbpiJ0UmbU+9aGnanvHgaWLE5vI21imXk4q/aM6Xuhx/8sstyeXznGj5&#10;fpIj/WVAKsf+p9LSEiRh6dt77J4ngVTl/789R7r6/dcHpGSwi2u5CoG8cikHoin1sqieLbxGWLO+&#10;60RTQsigU+ZkKSq2nJwKoDbrl0yxfub4Z0MJDMiAm0wWRbSQmjdCP6q5K8IHi5aP25bZqKGthGiz&#10;rq8kvsUsU6JpqrsBGzu2TeTa9gbPXTzHpoDxnpQCYsG6Cldp3EdKxRKt2cnJQphNQPSk2FE7cAZS&#10;GEgJmtGUlCxh0OzwthrReiGMp7z/cM4fv/UB9vwTvPBbf8AL3/ptnnj2Bc6dv8CFi5c4c+oUW5Mx&#10;3cE+H7/1Jn6xoJnucPrsRXZOnQFrFEhrhxGYzebcvnmH3kfE1qTsUzjkRDAqgCvnvy5maLDCigtS&#10;CUKUxyo1hYrVccUmZaIpEGuwaQ1Ii39pBgrJqfY0VNcSnSOIYfABQsJ3HYLqkGPf8/F7HzLMOyRo&#10;/46twYQ5W41wcW/C5VMT6tjjkkYjiGiBtOA9YT5nwxqunDrNM5cucWrkmKTA2emIJ/a2uLq9ydXt&#10;DZ47fYpvXX+a7zz/HK9dvsy5SpgMM+puzij21ARiCART8bCPfPjgiPfvHkIzVd10lolX861wHjon&#10;au8Z9wNnjOVS03C+clTdYlXiIyXwULsKkx0ngpT8FlmdZVSCMGiCZWO0dr0PCaxbZTiLgTR07Ixq&#10;xn6g7haM+p5xjIwj1DGqS1WKJAaCifg0ENTPEJN1s2VO5hdTzMmr7eNx5TiQrh/3+XMK3a0vxJkO&#10;1z4XHSnr13gUkGa6XQHpsmbTlwNSQdYe5NcHpLHMobXjlPUvYnvet7xU2aOfJSur15iZ9TlboHM5&#10;YEL2V01pGVdy/PqsKd1t/l2Bm5wNfGhG3JbEB92CT7sFi6ZWPVYupQuGmAEBCterzvi179hJkSc2&#10;N3nm3Fk2IlQx4Ixm2kkp67FSwFiDMYL3HrGiCXYziFYWKgcpDoQwIEaomoZ28MQkWOsQMXQxkpox&#10;+8nx5p193jsIvPidf8Dm5Wdgugv1GFfVhJCwxrDRjPDzOR+89y790YwuGDam2+zsbOPqmo3JiKYW&#10;Fm3HL955jz/9kz9nvuhx9Zi6mSDOqWuMQIxhyX2QuWztHzU0SdHQIMqdJNHsRcsBzJvoGJTJIIAE&#10;5a6Km8cyQXDhVsWAMdi6Up24Vde0oe/BD3z28Yfs37uDFaGxFe/+/BfMZ3MMhtqIOuH7BSPjuX5h&#10;jxcun8UsDmFoqUiQIj54KlG9pwkDxns2q5qnL13ktRee5WsvPMfrzzzFa9ef5GvXn+aVK5e4srXJ&#10;NjDpOybB44aWiajxKfoBjCG4hvuLnhsHc+60gcMYtARPoa88h0xZbDKT0YTAqOs4bYWLo4YzJMYx&#10;qIooRiRoSCdR9cpZzgWj+mbl+lP2NMxqg4gGUFiTq0CYnDcgalYt3+P8QB0TTYQ6JEzwGmtPTveY&#10;Qi7guMKQdSDVBVVzr3JMj/n4dpIjhcfhkO5Ly/wASnHrv8tjjE0Fl1RVtaoHFZdKh0zEX6alDHYq&#10;pOl2jMgpLj+fbwpYRUwux65thfATOcNS1tacuKCut+tbSXibKzSKJeFIyZHQmtoxL8CSr63O5OXa&#10;Rc+2ukN5nQhabC5bSGOelFJER2vVudt7+uCVC44h/65W65Qcgs3cVCwVbrLDszAyDY0ZI96SItis&#10;D5Xk1TCRfNaP6jNbo/XoTQiqd0NjyTVJhGCNAQs+enJPICkQkyciBGt5uBhYpJqti9cY756j2djC&#10;2EqJxSacA1KgqWp2NrbZmWwjXji6eYtfvPEj3vz+99m/cQPjddT6PnHn/hFv/eJDfvjGm/zFd7/P&#10;Gz/5CXfv3KGyjsq6nJVfcn/mWj0ZPQV9bwmaVFsjnDLYsq43XRG05PGUpHHqJWu8LKPQdJwiht5o&#10;0baQ6w0ZSTQGpk3N9nSDoW352V//mH/3f/4bvvvn3+No3kJaRUZZY6maCUedZ3/W4gNgNWN8Sqo7&#10;NCEifsAMHW5YUPuWSRrYtYnzjePKqOKJpuaJuuaitZw2iR0GNlPHJPaMYs8oJewQkSHhotOFJKYc&#10;UJCIwwyXucRo1DBXGJxUJntiGVYpVuhToB06MJpKj6TnaAkVCKlkW8v9lwRJWmXURItETS69Ujjl&#10;uSO6mZhy3ohE7aEKmmPXBDVi2aT0p5xytkVEMMFgQ75H0rpnxRMhiyWrSX8CY9a34zrOVdNIuEdv&#10;LBfYTEzrV8wRdOW4JbOXmbn188pxqyd4DPidbOWw0qHr8PPL2+c7YfWTgmLhF4uesgzd8WsU4MxR&#10;LqLXUkLQAc9CeuZsMgeaRYhCEkVVANnyW9QAy8VCCbO4mCwnseTqpmgRvmCgT54haOXLZR8lQ0gq&#10;0gvqIC2onCkpaORMhJqKxjSZcBVESBGix2SZVNBu0Kw7ykFLyLHaaJq6FJP2Xn62ECJWhAo1UiUC&#10;yQreWBYxwWjK7vmreDtiiJYQNdmJgpz2hIhhPNlgd3tPy6AcHnLnw/f5+Rs/4u033uDWJ58y2+8Z&#10;+oSYmmayhWsm3Ht4wNu/eJd3fvEORweHOhrGUFWO0ajGVS7r63OHRR19J7nKVlIuL1P28S33cPmp&#10;fFEXNiX2sixLtuDrBFUDmViLFU2G01jDuKm5eOECJlk+e+sXvPPTn9Mv2jKIKwBwNbPec7jo6YJm&#10;sxJj9R1ijpwLHgkDJmjor/MtsjjEHD3EHu1Tzw5pZjPqoyOq2Yy6X1DHnhpVE1RRE4abAAYHUavh&#10;VkZwkoh+jpOQPU9W9bvItFr6oszOaIWBRBuipnbMjI6kwm3FpUdM0tMg+5JqCj4LUf1JNRVkNuLl&#10;eaO6/pyrNyRsElWxFLcJdZ0oT5gfT7NhFZ9Vk68fjYa7Lj01PoctZUQftX3ZtkY/j+B0V99O3lt3&#10;ScqM+4n9ZrkjfxDWiPM/U1t/GclGkWP/iq5kuemDJj1h+dLrnKw6vOcY+2Wnafz1Cqzl2BAXGC1E&#10;pdfXFUgyR2gTx8A3kLTgHREf/Ynul6zF1AuK/i8DdtENQYWoFTTXENf45RWoJ8WZFbgnjT2XqJxQ&#10;iVfXOS+kaCDkiZAVzSIgpoQUamEyO54w3t4j2Io2BK3BlK+vxfb0fqONDc5fuoSta4gRf3TE7U8+&#10;4c033uCNv/orPnj7fWYHc3a293jllVd5+Stf4anr1xlPNnh4cMDde3fxQ49Biyx2i5bZ4RHtbKGp&#10;/nKlTgBniz44kFDHfUTDMXVb9oL2TeEyjslImtWqXCPlfAQIpBjUBSmPvTOCkHjqqSd5+unruMmU&#10;tGhh8CryRog+EQJ4hEUfmPUDffZQSMunyYtBighRsy2FAZvdfOzQaUCEb6mGjsr3VKGnih4XPSYO&#10;KmGEgI0KSEUXX+aAel9o36icpH1wrEkWzzNjEYAhRQYSPi8q5Xed58XboZye6WW16wRMrVCkCHNl&#10;sSmtsDG5yz/Xyh3U5qDvl2fHse1XaY+6z99Jk+MPJzqlj6kC/xbtZBf8ba9adGQrvnS1sZxMq6jr&#10;nEMmRVy2Wrs0UMUBlzTtWRnr5cTL1K90kEFpSRer55ek3JxLmoC5zuVGikogmlxELUW6FFR5Xq6Z&#10;k/dq3xfxSa+74iQS1iRqE3Fa7Vwd1kG53VQ4W0OIaqwqapBsA9fNQDSWlA0zJqrxRfswFxtaAqlm&#10;3pG6xk1G6g+b3yUZVbPEXLitC5FqY4Orzz/HqatXMdMpRPCzBfdv3+UHf/k9fvgX3+XOJ59xenuH&#10;17/yGk8+9QRf+8ZX+c7v/DYvvPii+oWmhEnCvVt3+OH3/oq/+svv8uH779N3HXVdU9cVIhBSZIge&#10;nzSXQGKAdHLT4kFaYkXHU/WvHs+ApyemniADAa+5R3MCGwekwUOIOOtoRhOMtVRVxblzZ7l48Tz4&#10;AXzIxGCIUZUxyVS0PjDverrgNY+rZFVFygtfWbxjQELA+IB4zbYlyeesTx5BPyv36jE+kPxAigGC&#10;JhrX0dTJq4ULLZLdzDQ1YCbgMuPWWCVVd6mAP8RIFzw+Ra1vlhkDPaUgwwmu/3HcVLaPFMBNqfjw&#10;kqk2P8fn5m2B1nJIPn+5R/t6FUn1K7b11eDvqGkJlZN7tRVk+q+qKYdxAviWG5n7KtxaWnEpJZQw&#10;KWegYl4u4hOUQJXNyqga1QpvRbQqYuYwigi/1MWBJuhFN9EAxJUIYiAQ8HgFo8LRLpfs/F4osUX0&#10;PQqHbUzCuoAYLVy3Cp00JGzmfHSSLK+7Bvafb+qiZSgO1focCuQpuxk50rImuYDVErs+BM0wlXSp&#10;6kKAquLSk9f49u//DhvnTud8eYKfLzi4c4/3f/4OH737Hkf7DzFGsEbdw0YbE85fvMATT1xla3PK&#10;wf4+777zDj/+0V/zxg9+yKcffMT88Ejdk3xkGAZCCIgB6wzWCglPogcZQPRpSUPmyrQPkqBl3MQr&#10;NyqRYANBMgdbuEQiNqn6QrEiG+5EsM5x9epVnnvuubzyaSVXNcRoSHDMy1zrA+2gGfxFFNy0wF7u&#10;/qSkqNU71TvDiMb9iySsaDFFhYwEyRPDoGkgQ/bvzGAjkoM3xGCt+uuueGAFvCjkqp4rtkJBXbnQ&#10;LgUWcVC/ZzEoWeQ+KFLeCfhactm5f/NrLedHaUsJca3p3Pwi+tT2qHP/Nq28y6/S1pmmL9t0HufP&#10;eU7+ZwbS5VAsN/VPW9vKSpgoEPa5LRV9aBZR9LsCmzcQTCJIIkhUdw5Z2d0l6V/9rsamIuYb9Pap&#10;rLAmu1AVUVJyF+YJgShPHyULninH5Eu5biHO/E5FHZifafmi2T8nitZ11L2Sn9gpR7m0yObzpHDk&#10;WhhQIbfcs0zqcvcs/gNJlDs1ziFVlbmq/Pwx4ofAMHhiDEuQ7UnEpuaF117jD/7RP+LKSy8r6bQt&#10;9J57N2/y4Tvv8NmHH+P7HieiXGPOE1vl1G91VXH+7Dmee+ZZXnz2OZ64cpnpZAMhc/BZxDdWsy77&#10;oNynoNyXJswoVlwUVJaxwLovGYhL/aGOmeTuKOOsyRANWoklEhFcVbO9s83u3o76j6HGIwrXixAC&#10;gCGERNtqWKgunKuFTjs8GzRyQvLiB5zK8+fD8qGkqMomiiFojeMrlzXLmkj6b40SdA4c37H0W45G&#10;6FJS1Y1RyWWFXkrLq5PKucsXObYt/2WgfBRoFcPxL2/lgcss+TLn/BpbGSMezYA/FpRPHAf66H9z&#10;IH3EPX55Oz4wq6c6Pljar0XXsy4aZDiUTHjHTEZlNYaQa5gHNC8iWc9ZXlZy5y2JI3O6+jh6gq40&#10;uQhfAdQ8OZWzyF1QLlacTvOFJIP0Up+audGTon3pxrKGJ5QY5Zh7edHoyfL6+elW94KVd0PhqI1y&#10;oOWfEoaoscw6jKvAOS1rHSI+xJzpHGKud+RTok8JLzDZ3OLV17/K7/z+7/OVb3yDrTNn1SA0O+LG&#10;Rx/zzls/59Ynn9EvWnzXE4c+V5HUsieT8YRrV5/ga6+/zje+9jWeevJJNsZjYlBR3ZkCcfq2KWm5&#10;Xt1yHs/8vvqeq15TZb/+spQW8slJll2mWfZTjnhCMNapLjEGXGWZTCe4psaIxoATNW9rTImQE46k&#10;BH4IK3/YAn75cxEYVsNh8kJQnlHpOuWBKqoak2k7rxLLf4im3zPFeT1fS++ndLCUdJb0lHXhRhiI&#10;tDFoSZzCgKwxMAUvjnGamTLXudFjuLIitWNtRcMnfvhcy7R4bPsv206C6Xpb9muZW2v9kjKN/uqt&#10;nP130dZW4kxDn9sKuKhVcQWqUHSCkgFWiX65Aazrs5YgmjMRkVbEm5s6JhcucgWmSsm6ckHCGX5/&#10;EpUAAP/0SURBVNHaPCkbgtI6t80a7OXXyz+tVj6d+UU3XHKwLm+1pOJy4vqWnzN/j5IT69qSV+A4&#10;56Ecj0WMiqYhKEjElDk7o9yMD4E+BBVjjGXR91SjMa++/jr/8B//Y772m7/F7oXzVJubtH3HjZs3&#10;uX/nLkPXawKMoBPeilrJK+fY3Nzk3PnzXLh4kc3pJtYIpIgRoTIlEbJy1pW4nPxYPXgtK4OiSFbn&#10;5Jylpoy9KnqXE1ODIFRHG0JiCEETD8eiXlHfYO97xMBoMqJuqgzSfmmsKlZqBXm9/or+yngWH9bj&#10;8oEeazGoS5ECq4WYubckypXmdHqS30Xye+v75Qj4kqx87eoKoYUyUt6bPVuMhjIPWdYpasglHRZQ&#10;NauzM5EcwzbleNdnRm5L1cCJE750+7sCkl9T07WxrJfLjRP7vjSQrrO5BYS+uGVCP7Z9uaZAEAmi&#10;aevWNTYmgYmaJk8z3a9cKNQfTTdy/kt9xWKY0fRq0UTCEmAyV1eSPK+x6YVAUuZwyqYruv5iJGED&#10;1FgaMdicZ1SnwXHCKt904mW+JBmdXNHhkkOSU/eRHCSgOJl1bWTXJ8mAr6uKJvY1iWgjwUWCTQQL&#10;3kK0K65azyMnqFCgTkGd5BMpzxbl8mMSBh/wMajKImiEVjsMtN6zd/4cf/hH/5A//Ed/xPPf+Abn&#10;n3qScxfPc+nSJXa3ttkcTZhUDbWYpRElxkjM9Y6s0yJwde0YjxomdcWoclTO4CRRI4ysozKOShxO&#10;HM44nGg0lUVVtVb97LPLjV2CW2FJJfs/xuwvOfhIyGoOHyJt20JIa4Ycnw1UEbGJrHrUfjcK4pUY&#10;GuvyOpbBO2oElS7zTr13xWlEWxKESlPTBYP4rEuJ2aial4kUDUYcFqfjmwSbbK53pHHt6hZF9s18&#10;xBwsHBOFCdDiizl3NMmsRFbthbV5qQS5VDV9USvXCGgJnrIgfGFLOia60H1RUzo8vv2Sa/8NWuFD&#10;TjZZ+oxn5Pllt84aprKsHfvhv0Qrg1PEFLIeoxhnlHssHGSOxDrxlirulH3ry2+GfiOZcyuoubbl&#10;1V+WWfT1/MJ16FXK+RnYI9hcGqJGcMvs7scHaZ0bPT52yq1YnN6LjAwZ0ZUXCpkvyhynsSSj3Eax&#10;wC9r4BhDdBqeqqpVPSe/XTagAEHDglOMymPlWPg+BIagoYkxu46ZBCEGUhTI3OqQElJVvPL11/mH&#10;/+0/4n/6n//v/NEf/RGXL1+msQ5CQELExoSESGUddeWwVkAi1ghGItYmrARS7DB4NhrL2FlGVhhZ&#10;oTFCYwyN+f9x92fNsmRXfif2W3tw94g4051vzokEEpkAEgUUUCOLRXY1i2OzzSgzmcmkFz1L+hL8&#10;HnrWE2VtLVFq0rqKNREFVCETQM7DzenO47lnihODu+9BD2t7nLgnbyYSU5Pizox7ItzDPdy37/3f&#10;a/wvQyWCtwZvtKxyJVBJphbBi9X+RxcIh8FhFGgFKMH8tq401iPrgtK3HTkEbIZ7d+9y5cMPaRdL&#10;BfzC8DPEF1sp0jOZqmgfGrxeXhSJUiymSPuDzTDFTA4JQiKXQPUBRI1YTGGQ0uss5pdBBStAktE5&#10;oHHGZSCVwbQaU1lHehrm9BD3+ZnBV84BnxFy1oWmz7QigWZZn4/FNLb6yufYF/8ba0m0rwUwQ0es&#10;VqlTn4c2bNd2Wtb6km1dqj21mq7/ng7JIvUND2XwwDPkrz/6Gozw2YBYQUrcUcqpkDIXzyoZs9pX&#10;PJ7WaAG5FTiXAONSfMxlfRWlbDWCDRkJAZcyjVhqDCZkfNZJlovkk/TnVIMqMot+VlUxZQhZyMYT&#10;s0rKgUhPIDvUtmW0/HMyxS4shmwc2XiyeGUDMpbsXEl/FNVyKRKbkrQrq1SI5bfzqgBbTLEMDOiD&#10;ArexBsikmCCpkyUllUICiV5A6pqtc+e5+MRTnL1wgWbUqMQoBm+MslYZq1lZSb3oRhKSA3Vl8Qac&#10;STSVYVILYweTSphUhklly6ti5B3jyrNRVWz4iq2mYeI9I2tpjGFsoTGZmkQjmcZA44xGa2SNI1WT&#10;jppmYuwJXYeJmdT1vPvG2/zVn/0Fb7/5Nr5qcHWNqRx4T7Zacthbo6UzjGaPSdZECCOaukvOWNFt&#10;oetJKWKc0aynAsRqBy1OtbKAYUVLe1vNdY+iRoUAZGfI9sQhKMPKUNj2TTHFnEiZ+o8pc0pTjNW2&#10;nHLCWN2maZqfnYePtMF0tQaMsvrnBDD1dXLYz9dWf7Pt0etaw5Cf177s99aafl9jfk82rr3/oqbH&#10;ftlv/+LtccL86gEOSDeA6BrBwuD1zkPgtolIydAZlt9hBVH7ZbGNSsY6DdbX39eO0QqmfMZemVMx&#10;+jPwiqoqWqtcqWRka0B6cukqwQz3NtyTZtxo8PTKfGBVZe8JZK8SZ7CW6Dy9dbTG0dua4BqCb4i2&#10;Ibia5CpwFcZXiCmwPxiIUybGgBGorKGygiVC7gmxI5Ow3uK8A2O0j8pEZHC45KQF/3Kmz4ll6AlD&#10;LCEnauXg3DOIxtKmUEoCJ5xkvIHKCt5kaieMa0vtoLaZSW3ZGtdsTyrObjScmdRsj2q2xzVnNxp2&#10;xg3bo5qzkxFnJg1bTcVGZdkcVexMGrbHFZPKMPKGSe2oXQFAbxCTV3GlTjL0PVevfMyP/uYHvPGT&#10;n3G0f8jm5ha+GSNVA86BtYjV/vBWaGpPU1fkuObkyTrG9Lnqoi+oVhVj0EQRKeVGViNRF/kspSaO&#10;Vcb7aLLG9kpZOK2hF+iBZK1mKBmNEz1pJzNZ1uaP5KSnNsVUBCtg/bJT+NFfKdLnaaxc+SDK+y8C&#10;6P9G2voc1pn2y7Rfpp/WOvc08q93/HCBn33OuXBZlpfRVDmxGTFaejJJIJXMFoiYoX75IOcWQDEo&#10;07ekqOWTrcXakvkkw7cVRIseUxBOR9EgoRtj9HxJORq9KRUkKWLoWlPVr5y7IE6mmBsshJzIVsVH&#10;KSJkHyPJGXpraZ2jbRqWozHL0SbL0QZts0nfbBJGm4R6k+DGZD/CVA3GVoitEONUTc0QY8RZofaG&#10;ymZs7rGFdi+ngBjwTaUSfVJpDhIpayZNylq4Tr38GrQ+gMmjYJq0/7PW7rGFXLqWTC0qLVZEKptp&#10;vKHxBmczVW2YbFRsblRsjCq2Nzw7G46dScXOuGJn7NiZeDZqx8644tzGiJ1xxebYsb1Rc257zNmt&#10;MRtNxdgbzm6O2RxVNN4wrh3eClYSlRNqa+hmx/zkR3/H+2++zeJoxqSeUPkRYhvE12TrlezEWyT3&#10;VF7YmDSMRhWhpATHrBrRUNjOGMFXTutZpfU0Vx2TlFjhJJEsavQUoyuw2rMhWyE7tdVFqxVPO1D6&#10;PKOkzqsBNiyUJwNNQ+NyKeAHVEaz50xUIuWBXlGKmv6lWx5+ryweK4Fh7f3ngegv8jv/hdtwqV90&#10;yeumu18eSH9uG+TK9ddJG8TtoeOHl5VigB9sk4MUKAOIDvRe5VWk0IRyd1pnMc4WQoZMCBHEYI3H&#10;icNjVE3PauJ3IuQUaZcLBYZiQ10fXOsddiL+F3gu9yBG4x+tGJ035XgF4yLlSlHpV72hn5KB5CFX&#10;hijK3q9gparzImeW1jGvao58zfFkg+ONTfabMXtVw1E9ph3vEMZn6PwGnVREPJgKN9nCjTYwrsI4&#10;T11XiEQMHTYtMWFOYyKNzUjsaJdzFu2SnCkq42A2OXlGsdhQc9IJLKVfTm62vAp4GEkqgRqhtkLt&#10;MlWpkto4g3fgnDAa1YxGNZOJYTQGVyUg4KvMuM6MrNqiR4JWWZVMLYlxJWw0jrFPNFVmMnJsbdSM&#10;vME7YTKq2JzUVA68iYxrR22F1C042n/I9Y8/Jh7PGbkah2d23GqxPlODOA1NMpqBtjmu2N4YUTun&#10;KayFBCUbDVHKuSfHMKyQGGupRzXiBUqmVsoaDSAmaekOm8k5EFOv2pQUJ1epyRSNoUvQhkxvHNm5&#10;UvxOQXB9sp+MrSFNNVFnYWwdI2OVWKWMR+EERGUIEcysOYQeAyOnVeZctLuVg2q1nJ4+Urd9CUeW&#10;Hrt+rs8736/WHnGnnGqyNoQfUdsf07Q/v6Cdlhq/bPuyxz0ihZZjHl3NhvNo7Nxqa9ZtMasin60g&#10;3pG9lj/uRQjWkqoKGY2IvmKJsMyQrcMav5JMLeCdwzkDJhdIZvXgRFB1UESJKQtRyqCCx5TIRsBZ&#10;zblP8TOPfDXgTj0YGYTdApx96HF1DUV9S76iNZ402iJtbTMfTbjZBX748af8P//2h/w//vKv+Xd/&#10;+0P+4+tv8qOPr/LJ4YxFvYnfuYzdPMdSKhZdJuLIriJag6s93gu1S7i4IE33YL7PxApnNsaM64oU&#10;IjlnUi4mkhWY6naVSBLFn4UVgxFKSI4yKw39Zi14J9QeRrVhXFsmtWNSWyaNYzTyNE1N1dS4sdU6&#10;8xmiAzcy+JEthNYZbyNOehyBxmZ0uUiMKsN4bPG1w1eGqoF6ZKnHjZZrcZbxqGY8qqgqy6hxTMY1&#10;VmB2sE9ol5ATfduzmLWELpGSISWrYEjCxEgtiSfObHNuc4IlYkWIKWiAvFFqOZxBnJpGUknP7FJJ&#10;s3AOqSpM7TGVXyUe5KxRGKb0o5ET9qqYBcTSxcgiaFqq2scLgpbQqQFsBnOMyVpaxsREjWXD1jTi&#10;sIMDMK9Nr6wL+nobxuwwmG2RXk/PbN32OHvk6W9+Xvuy3/vV2yO4tLrOL9dMERjM8H54lTtY8ZGS&#10;BvvOya097odOOurki5/txMe3Rzt4+DsYyvWvBqOvP7CTpyll7CiQogHRovF6MUOXDb0YovX0xhOs&#10;o7OeXDVEZwlDMHM5hynnZEWNV85L4SNEVj8mwiqbKQ92TWNYGkMYj3noDNeWM65Oj1hUNZ11JDOk&#10;aColnAbyDyaDSJUSTU6crSzPbG3w/LlzjHJCYtLiZlXN0tZ0zYSr+8f8/Uef8Nfvvsurn97gzZt3&#10;ubK7yye7D/nozj3ev3GTT27f4+rtuxwuFjSTCVs7Z/B1Q8IQxSCVIxgl38jec9RHPrl9l/c+vcbu&#10;4YI2GbA14mrEOCzgnMUaU0BVH4URrT3krCsOmMFkoeFgBnVuOWeoi9reVJZR5RjVVoGvNlhnMN4g&#10;lWGZE7d297l25z7394+YLnqyGMZjjyDYDN4ZmgpIUcOknMF5g3gtwCeVkJxodr2A84LzhpyElARr&#10;BWeU/MM7w2x6xPvvvMOnH3xIXC4BQyqxl8kaMnqvtYmM85JxOOS7z1/k+89d5smRo44tkjpc4Xkg&#10;lYoERtNvNSDeEqScV4qjMGmA/pCprIJaxiQd+c4YjKjDsAeiq7l7NOOj+w+4dTynr2t6Y5UScG1O&#10;GdQOanLGpohPgaptOYfwlfGEr082GC2W1FFr15OVmIaBwQopNoYyD3TQr+b0gLcnP7kmEQzH6Dcf&#10;/XSy+zHtROwoFtxH22rTyX2eboPwlYdr/jJtuA8oURLDfP/s8afvf9VPovvSOrHzrwKkJxD0xW1Q&#10;J07ayeo1/C2wVb51qmvlZJuuypYklmAsnXX03tNXNa2vWfiKmfXMjGFuhd4bLSGcMoSIM4aqMA31&#10;McBAXlv60ogC38lvl9W+bEti6Qcg3Zhw32Q+nk25fnzMsm4Izms982HFzlJmTAHUHJX8NkfOOMNT&#10;mxs8e/4cVcqAEF1FV9UcZsu7dx7wow8+5kcffsSbd3a5cbzgQRc4TImDvufhbMndwyPuPNzn6u07&#10;3Lx7j+lswWRjm60z58A6kmTEW/oiW4qvCMby4OiYV19/m6u3djlaJGy9wXj7DOI83paywSU0Sh11&#10;GWsEZ7UOuzdWU+/z8PQ0ZMpZqJ2l8ZamsjTeMKoMdSXUlTCqBOMEUwm9gXtHC159+wof3bjDzQf7&#10;3N+fMpsvsdYyHjU0Xmi8UDkD5Rq8N1iv9uXeqDPm5oN9Prl5jwf7U2aLnpS1xpZes+Cc1eOtYbmY&#10;c+3qVT5+/wq5j2TryUZTaMV5MglvEmObmOQ5o/Yhf/zKV/jtZy+zkzuqsIRSDsRQQsmMJRtPj46P&#10;YD291WJ10ThiduSksZ0lcGY1Pkxh+DdGVfeE0IshuIrre/t8cPcB9/q+AOlaefLiwGSICimkKXUI&#10;VMuWi9bx1c1Nnq8b6kWr5T4G0heMmnDWrmW9yeqftQ3Da63ldWk188iXfpNAugLRtV2Pw62hrWPX&#10;ydeGN48XBB8HpFJC43TU/28MpNrVa+B0+nxr23jkWsp6WUAsG0MwlmAMnbUsq4pFXTOvKg6s5QFw&#10;N2fuxsC9FLjXHrOUhG9qKmshBLwIVXn4fVQniymZNaYAw/BoVWVVFTdLVqnCGHpnWTrDctJwIyz5&#10;aDblbtfRVg3Jl0lZHs4qFlUgk7E5UeVEkxJbBi5ORjxx5gyVseAr2qrmYYYru3v8p5++xWvXrnNr&#10;2bGsLJ23hMqTfYX4BqoacZ4+ZmbLljv3Drl67TqztuX8pUtsbG1gvVllZRnJiDX4Zky2Fe98cJWP&#10;rz9gfxYwo202z13CNQ3eemWWHzzLRKyAt5bKugKkBospPCYqYul3DLU1NE4dW4031B5qr0z+3oJ4&#10;oILDHq7c3OdHb7zHvaMFe7OOh0fH7O0fspjNOHfmDGe3KkaacISzBrEZ4zR0KAj0Hu4etvz96+/y&#10;4zfe4vrde9zfPWLZwrgZsTmp0HVNPefqWBS6ruPDKx/SdgGt7WLBWXxVYSRRmcRYeibpmDNyzJ98&#10;5+t86/IZmuUxtluSU9CohDK0o1iScfRiaY2jc47eeYLzRFuTrDqwktHidYNEKVnDosAqiIolAp21&#10;dM7z4b37vHvvLnsIbVXTDyA6OI3yMNOVRtLFRB0j1XLJE77ia5tbPGkMo2VHnTRqQRfHQrpSdIrV&#10;HFy9W2HHavaediY9+mloJ7P3i4H0pP0yQDq0Lwuk2ooE+si59e/jjn0EfMvn3xCQDg/h9BkebadX&#10;Oz7nN9bXRaEIgaLSXBZLFEuwltZ75nXFoXc8MHC9a3nv+Ig39/d4Y3+Pd2aHfDQ/4uZ0l2m/wFWO&#10;zfFYSxyngKSoYSnWUFdef7PE/OmrqP8awq0ky1JgVYTOGJa148AJH86P+GQ25dAYYl0TrNfVfgjU&#10;zvoUdFXL2BzxMTMiUceeM7XnuSef1LCW0Zgj73jrwQP+w2s/4YP9Iw7F0o/GpHpEZ5zKfaLe+FS8&#10;6CkrabF4y6JPfHL9Ns5ZLj91iZ1z24SodYkabwvtHIhtODwOfHxzl4N5hGaTausco80t6qrGe4ux&#10;UqT0vJLka+epnFU1tEh73licGJX8BJzNeNGXc4J3gveKVUYy4oXewc29OW9+fI+P7h0S6w2iH9Fn&#10;w3zecrh/wMZowsWzE7YnDgF8JRrjatRR1wkctPD6B9d57a33+fT2PabLwOFRy2LWUtkRG6MtvNNA&#10;fOME64XxRs3Z8xfZffiQh7sP6RdLjG+oNzZwTjS+1USqtKDpD/jGpQ3+8OXneGZS4WdTfOxxpgTr&#10;pkRKiT6rKh6rhqX1HGdYWsdhEubGEl0FriG5imCM0hcmSFkTHYZFOorQS6bzjrk1vHv7Fu/eu8dR&#10;5VhWnmCMEtA8EsNYMvRywhWJtG6XPNXUvLCxxYUI467HZ/Xoqy48AOnJvH3cnKSosaqyndo3mMs+&#10;A5oZGBbh4SJPH3zS8qDxCSffW3395Poe134RIF3dwiPn1r/rx+YST2+MKXbs4TJ0Afv1AOnari8r&#10;kZLR1bOcQ4rHe2inz63nHTpWgRSj9r7OGube8yBFPp1OeXt3l7f2dvn4eMrNvueBZPa9YWaFlkQb&#10;Wvq+Y9I0bI4mmgFTGOStVRtgKhyPsgbmw9jRDCEp2USO1hiOnTBrau5K4r3DAz5dzJnXNUtbkawd&#10;TPRr9zGw9Khq5bNQkRmLcH5jgyefeopma5Mp8JOrV/nrd9/h2mzOzFS0VUNnPR2yKnGhkouAsRjn&#10;VFJPmg4YBfqYuHPvFtvbWzz55CU2xlVZPDSuUaxDbEOk5vV3PuX+UUtuNnDbO1x86mklNSnSm9pB&#10;Naqico7aayiRIePEUBmDdxbnNLzISS7ldgNi1VnkvNH9HowXWmAGfHD7kJ9eucVBb1hSEXBk0Xty&#10;Au38mAtnd7h8YYOmUvsrKAFHcjBP8NGNKX/5w59yc/eA7BticsRoODyacrR/QA6RMztn8JXFeR3k&#10;mlvvaJpNbt29z7Tt8eMJKWW8t9QuMzI9VT+lWuzzj775HN95+jxnCNjlnFEJ8u9D0KSLuib5EYw3&#10;mEbh/Zt3+KufvcFf//RnvPr+R7x+5RPe+/Q61+/tcrhooWqoJ5v4ekQWIcRSQ8gYcjFV9M5x7Dxv&#10;3b7NB/fvs2xGBF8TRchFGnUFfzIK6jZnXIYmBEaLJU/XDS9sbHKuD0xiUCpIRW+VREXtwQOQqYnm&#10;0TmtySwnoKmlNsq2Mkny8B3duHp3GlyVK+AEzXIuFAnllGUzihbl38dg0Xr7RYB01VZfG96sA6n+&#10;1Vs7wSm97XK/BauSgP2/rYrfqVp2MvE/24YfefTH9GSrNadsWn+pvbHYP0Wlm/VzrgC0fNYHykkg&#10;/Qpg9eqSGHrr2M9wbT7nvaMjPlzMeWAMh2KZW09bV7Rl5cYIIUT6LmDEMKrHNM7jpKT5FWZ6KZmi&#10;etkCGviiA62kYUbnaUVB/LipuU3ig+Mp78/m3EVYNiOir4motGhQc0EexoKo1GARXNZyF1XOnNna&#10;5pmvfIUwGfHa1Y/50YdX+Gh/n6lYgquJpiIZB+IwRf3TfikppcWhMcjTlEDw40ViNjtkc+L52nPP&#10;4iQjqdeJYBzReNxokzc++JQ7B1rqtzl7jo1z5xltbuKqSm2M1uLEUrmSE29E60GJUFlL5SxVyfrZ&#10;GBvNWLKCdZmcOuUGNQZXOdwIpIalgTvH8O61Q67cfMA8W5ZJTTciOqistfSLGRfObPLEhR22JgaC&#10;TuxsoU1w68GMv/jhG3xy4wHzTgjRsWwTOQjdsmN+PGU5n5NzJMbI3Xu7vP3u+7x/5WMWy44nn36e&#10;3f1DDo/mxCh476gbi5Ue2x/jlvucYcn/+Iff44UzE+p2jukWeKckyz2JaC2paeiqmg9u3ecvf/o6&#10;f/7am7z60U0+fPCQ64dH3DyccnPvkJv397lxf59rt+7z8PAYfM3G9o7CV9Zxn0vWXV/VXJ/Pef3m&#10;TT7dPyT4EalUaKU4+bQ8DYBRghgEF6HpIxvLJc+NRnxlMmGrXzJKPS5FJEVyAmNqdDksv7tKJ1a7&#10;5zD3BkgbSsHkqEQzYtT0M2iMCjpl/hSwyXKSsGClRHlkICrTmIYcQpISZlfAXO3uxeyxAssTwUvB&#10;v0DQ44SzLwRU0fulOLhl2FacSAWLKOCaS6zs0CeY8p584mwiQy7B1eYRVH60rYPdoztObu70xZdL&#10;WdtQznGy5ZGmgDl0hHo1T0BUxeiMAulD4Op8wUfzObckMxtPaF1NcJ7gPZ3X1DoptsoQEn2IOGMZ&#10;1TUjXymgxMhqwV0tfir9Yh3JWqJxao81hkVVcVxV3AWuLGa8P5tyMyemdU1fNSRbEddYi4bzDqu9&#10;FJOBkWIUiQnvKprtLe4u5/z4wyt8uPuAmXH0riJarUQODhElYsnoYiO2AL1IKfU8qGpoiFhKHBzM&#10;MLnn2csXObe9gdI5Q9Ki0NjRJldv7XLj/h7TmKnPXGB89jyTnTPYpkaM0QJ2xuK9xVlTHCxZc96d&#10;0ywlC42HplJVv6ktda3Xmo2QreO47bnz8IibD6bcOez5+F7LB7cPuXMwoxdHRPR5FcYm5yyknq1R&#10;xcWdERfOjPDl0WQLR8vIB58+4K9++FOOu0yfKtpeSFHthrHvSf2Sjcbx5BMXmYwaPnj/XV577TU+&#10;+PAjZouOp556Fu8rRBzeVmxtbeBcJrVT0uwhG2nGN5/Y4Z9955tcqgyunWFihzWFttFa+qrmICTe&#10;uHqNP//xW/zn19/l3VsH7HaRY7EsvGOeheM+MV0GDmYt9x8ecn/vgOliAdYymoyonDJl5ZQJGTpf&#10;897DXd68c4d78xbTbJKs8shSpp5NuYRmWsyQlpug7gNbXcczTcOzG2M2U0sdO/wQTpgMRiq0gAlK&#10;EKR2tDJ+dPZqW5MOB/mmpKkWKiCdMgXUhuPUp1Cm07A1g6SkDtgiySaj5xkcmicgak/4NMocWm86&#10;mx6DSbrx9JZVK7ewuk6RAVsGrNGm0FOAdDA7rKTRlahXVPusBBYrIF2d5tH2+UB66uPa/qHjTu97&#10;/C8MoFk+DMcVINWL1rS51jkOreFWaLnRLdl1hnlV01tHbxydM7Q2E40g1mKsZhx1oSfGgLeOpqrw&#10;3iOlmJfSjKn6TskgSVbrG3XWsnSOqTUc1w33Rfjw+IgPZkfcSpHDytM2DdH5FaO9cvrozaidSG9c&#10;b7HkW4shhcSyC+zO51x9uMv1vT2OUyb5hiiaTx+TMp+LUdvMQEaio7OsrlkHuaBMRVghEen7TFgu&#10;qOl56YXnGFcaTB5j1MBrV7HohWt3H3J7/wi3tcPWxYuMtrcxdY11jspbdcQ5wViltHOScQKVVTW/&#10;clA3mZwitTeMG0NdWax3WF+RrOfTOw/50evv89q71/jwzjHXHs65c7jkqMtk15BFST9UNyreeSuM&#10;bOb8ZsPTl3YYFTtrFnh4uOTdj2/wxofXaLOjzY4eq+WnSaSwYLMWvv31Z/iTP/4dLl3Y4oN33+bK&#10;lStMp8c0VcOli5e5fOky58+dZ3Nzk8m4JnQz2ulD4sE9nhwJ/+x3XuG3Lu+wlVpcXGppYbJ64quG&#10;/QBvXrvF//yffsCP3v6UO9NIaDx5Y0z0FTSjFTeCqUZkVyHOcjibc+fBffYO9tjc2mRrY0JdecjQ&#10;R2id453dXd5/sMtByNjxVrGt6ngwWbBZICkESUnNdTHRhJ7tvufpUcPTGyM2Cbiw1Iq0SCHkKeQq&#10;ZbIZCpPWIMAURV8BBHJSZizjBkKXgVZH562gWpL+PXFMWWtWmV/K3QDGOS14N4QUcsLzu4LtQieo&#10;ksejIMqvAKTr7eTY8puiY0/3PR5IdQFQQS+Vy/u1t9NevV+0yYoar/QfKIP8kD5XVAFbWYw3yphn&#10;lfEoOkOoLaGyROcI3jK3sPCWfnNEtzHmToi8s/eQt/f3uBEi++OGg7phOmqYNQ2LutZIAGOZiuHI&#10;WI59xWHVcDCecDUn3p4f8/5yxs2+5cgKfeU1xCVrTKBHCUKkeMmHe0Agi1WWJjH04mhtzcMAH9x5&#10;yEd39zhoM0FqkngiBhGHsU7TNkuHZDXBrgZYwf6VLSsmIWQLtgZnebC/4I13P+DOg33akAmF/ckJ&#10;mL7j5eef5OXnLrHtE8v92xzdu8Fy+pDUzcmpJ0kkWq1KmYyQrIqFxmoWmQrGiZh7XJVoagXZoZRw&#10;XVuMh/15y/s3H/Dmtfu8eW2Xj+4d83ABvWkUlIwrJZO1f5ZdRHxFn2HeBdpYAvbLOtv1gdlyDpXQ&#10;mczSRDoT6SQSUouzgeeePMf3v/UM332p5uXnPC995QJPn9/miTNbfPOrX+PyuQtsjsecO7/Nk8+c&#10;Y3PL03ihToFxCjy5Oeb3v/kSmz5j4hwrAfGGXiwLW3EkDT/95Bb/7s9+wI8/vMuRCMvGsLCeXiqC&#10;OPoAIRuy90RvmRGZusxi4jlwmffu3+HPXvsxVx7cYz8mFqYiVg3J1Sz7RCyxwNOupcu5OJosWm68&#10;xKgKmqxbiuOJKODZyiLOagE8o6Fi0egAFQuZqHG62eKSx2WDGggMoBmFqbyyzWSbiKL1sWJOZGew&#10;tcdUNclYQtQEYRElr7EZJY9JSUHWO6J3LFLSe0EzqYwMYYKa8KICg2gRU1HV+tfVFA+/HNB+URvO&#10;8BsB0l+1SR4ilXVFWm+6CmaSSVSNp27qVb30ZIVYCD6StSXbyRGdYyFwlJLGlo5G3EmJt/b2+Ls7&#10;t3h9f49PY2S3qTmajDhsag7qmuPRiPlkg+lkgwdVzdWu552DA97Y2+Xd40NukjlsRizrEb31Wrpu&#10;WIGLp14XsSHNTSe/kpKIEpEYQ6hqQj2itZ7e1Eg1QlxNzIZUKP5NYbRKqBSwSpddG1wagqQSuDhP&#10;ErWB2roiCNzd7fj405v0IeNtVeI/AyYsOL/h+e7Xn+Fbz14gTx8we3CT7uiA0C4JsSfGvvCWFond&#10;WC1FLKriQNLUU5cwVsuDiGSsFawriX4Wcl0hG2eQjQuEZpvWjendiOhHdFkD6zWUVmM58Z55n5h2&#10;meNsWAh0BlpgmcCNRlx84inG22dIlSc5C5VFKkGc1m7f3hpz7swGtYXGwdeef4KnLp9la2PEM09e&#10;5sK5Hbxz7O895PrVj9m9d5vpg3ss9na5OK757lef46ntEVVYYNISaxSgonPEesJr73/Ev/+bV/nx&#10;ldscidCPNgnNFq2racUifgTWI9ZptAeZ4C1La+hqR9raoJ+M+Xh/nz979Se8f2+XbrzJwo9oq5p7&#10;R1OmfYCqJqSMr2owSo+zSoUYbJFlXKjQkZSSt3Ikb2lTAusIWdmlMKq5DJSUhXoaSUX7yyWds6R+&#10;Zolkm0mlQnOsHKFydMYwB2YCrff0TU1rDC1qzrHeY8RqEUeKY8kZ8FaZtQqgmUH6hNU9RaMlpwft&#10;ftVyIU9Zffz1gex6Uyj6+ef+tar2smbwXd+1/u3VOda2rTdZrUorQVttEaqJKJAaoXeG0DTshZ47&#10;yzm7KdE6R7JKJ6febFElRvRJlOCEld1zmRIHXctBu+QoB/b7jr2u4yjD3FgOE9wLgRuLBZ8ez/hk&#10;PuPTdsm1FLhvhcPKcVx5ltbRiapbGYPDKuE0CqKCDgZVBwYvqV4bqLNooL7DFslCBuefqkWobKB/&#10;ZaAI0V5SAhSBlT1JV3REDelGgD5QAc9e2uFbL36FjdoSu6WmEYpeSzMaswiJj2/dpjWejYtPMNo+&#10;RzUaqW3U6cuK8hX4LHjRTBxrBGMz2IBIUgAtIUoRCA6WAp/en3Ll9kNmZkT0G0Q/JtpKJ02KJY63&#10;qKhiECP0IeCssL29xdlzZ3BeObt7gSWWw67ig1t7HLWZHks2urCOvEVSx5mNhq88fY6vPnMOEZhM&#10;NpktO6bzJa6qaZoJN27c4r333ueTKx+ye/M6x3duMloc8Udff4Z/+bvf5Ik64WYP8EnTSTuEpfXc&#10;Pur5f//1j/jBW+9zmA193bA0FZ11ZOexTlN+EYo6LISUMd4V+kYlfLHekYHp8YwuJcY7O1x8+lkO&#10;UuYHV65w43hK8BXiawKGJFalu8yKMT9LLuxWurC5GBmFwPmm5uJoxEaKjJJud6WgXhYhDZLiUEBv&#10;KEliFJhZS0YRoyC7TInOGELl6RtPX9fEWsO+WmOJ1pKtIeRMTLFMZj025GIKGIr5FSuV4s4QLjXY&#10;wAakGJT4dWBb3/+Y9kX7WAeh4Y3OnXXVnrXTfEa118tVr/2vC0g/s600vbS1z18KSIESPSDlBlJh&#10;rR5YvoMVOu/Zj5G77ZL7XU/rvOaoG6t6LiXGL6sDQ0ypASqQrSU4w1LgOEWOYs/ucsnucsle17Pb&#10;9txZLLk+m3N9vuB6u+RWCNyVzJ73TOuKuVcQbTGEkq6qFM1GzdbDAKc8ALXEl2uTE29peShZROlB&#10;VkXeUJ7L0ltSzqMDTR/0QD496PvDL8Z8EvNKitB3jK3hpecu8sqLzzPxQmoXmKROoxwSo8kGyXvu&#10;7h9xZ/+IaucCk7MXGW1s4itH5X2JFVXagQotD+KKHdM6EKfsR0ZUYo1GM5diDXstvH9zjyu3HrAw&#10;Y3o70nhbU5wdOeLMMHDV5ge2kG5lUsrM28TRbMlxm5j2hv2l4c5Bx7X7U6ZtJFAo5lKm9g4h4iVy&#10;bmeDF776JN7CqLHUky36LNy4eZe9vSkfXfmIa598yt7du7S797FHe3z3mfP8q9/5Fr/7/EXM9B6+&#10;O8LT06dIK5bWjfnbt6/wv/7d61w9nCGjCZ2rCM6TvMP6Gmc8GS3/YqxVG3cGIxoJkVB6Qkr0RRcT&#10;+9MpVDVPf/VFDjP84N13uHU0JdeaeBGTmod0jmhyhxnGmLByyNiUqENg0xjO1hUXmoYqRFxMxU6q&#10;NaxsETgywzhMCqJGiSH0tENMpSWK0BrDsvJMrfAg9DwIPUcIrW8IdU1qKqIzdIV+UaVfFRJC0kq2&#10;egVDbXtKccMBCEqfDGO/2E4fbb8JIC3Zjf8lgHQVY/aYJuvXu36OtW3rTVeDYYXSa1aVpTxkADGa&#10;Eug8UzK7fc/dxZLOO0KRSJU+xxbeUJ3Y1urkzoWYOFqD1J5UVSxSYpYTRzGx1/bcmy25u2i530d2&#10;gX1nOag800qTABYlDCpSJEmxq9ATM/R1AVEl0ikdXwBUn472wgCLIoUopDDTD301DESkSKUiRecY&#10;zqFZMYPUm7I6fKCwM4Ue07acrT2/98qLfP2ZS4xsxoQeJ4nURySDqypsPaKzFR9eu0nwG4zOXGCy&#10;cwZf1VTe44zF5YzLmcqAs0rO7K0yOFlnlYyjTLhOoHMaL/rp/ZZ3rj3gxsMpnRkRbK0OGBEo1j4r&#10;WdVNtK5SwmK8J8TI4fSYO/d3uXl3j3t7S3ancPug49q9A44WkVkbUfZNU+5fQ7BS3+KM4dzZJ9ja&#10;rhADW9sjbL3NlSvX+eDDj7hz4yaLgwOYT6nnRzxZZf7NH32ff/jys+zEGXl6nyovEYn0CJ2tWZiG&#10;f/e//iVvXbvFLEGuKrL1mJHHeq/lSzhRPMQYrFGNRbI+X2eVGT/mrGYh6zluW9qYkWaDacr85KMr&#10;7LVLTNUUzgA1EWQ0HVTTM06AVOeI1YInfcTHxIYxXNzYwMdU7PdaGiWX6gXDSNT5NtQlW8cNQYr9&#10;OnhPN2o4qjw3uyVX9ve5sr/PrUXL1Fi6uqb1hqURenNSD0YXy0EGUJwxrKcXFz6HomAhKiis48Gj&#10;7dcLpKr9Du//SwDp478O5RLXd38pIC2DTFXOEyBd77comsfcGs9+iNyaHtM5TxCn8ZZGSziQwInV&#10;zJMQNCbSWSKRvpQcFu9J3pN8Re9qOj+irRvaesy8rjmuK2ZNxaKpCaOG1hj6DFkMxniscWqcT8O1&#10;r3U+ZRKV8K0ydMoqXBYNKSu/yeqLtWVxWitkpw9usImqh35YdErPFWlUCjlKgtSTQ0RCi+t6Lk0a&#10;/skffofnL55hYjOOiKRE6EooTwZT1VQb29x+eMSDRYBmg8nWWapRg/OVSqBkvMmFmLm8rN5Hikk9&#10;75UQLMyB/Qif7Ebe/PgOH996wLQD/IRsK7XnAoaoICoqjecMGSGKgUICko0jZMPxsmd3Ouf2wYzb&#10;e8c8OFrSRUMIFKeFjuIQNcSs7zqOp4fMjqc8/eRzVJVhGeDgKPJwf867777P/PAQs5hhjw4YLQ74&#10;0+98lX/5u9/kyTrRPrhGHRe4EgubfU1vG25Pl/xPf/ZX3Ng7ptdULlztCTlooocIJmdq7zHOrmpl&#10;1dbh0DhKg2bOiBiMrwhZqEYTliHz/ifXuL77gIPQk6u6gLOj7/vVGDM5YUvZ52FuaSykqv02ChIi&#10;NkUm1jHyjkoMPqurSgmuB1t+6f+BRnL4DaMOT4xniWVuHVNfcSv2XDk+5pPFnJtd4Hbbc3ux5Mbh&#10;EQ+6JVMSC8lgNVmErCVWLEJlLJUxWjkhasUGXfUTMswbwGYdH4/Hi18dSB/Fst8QkH4WMD+7PefH&#10;LhWPAOYjl7q2/XFNykorouETA6N45iT8IItOsOg8vXPsh8j1g0MWzqiUKFpu2BYAFTFYoyxGSCbm&#10;iFiD8QP1XSZmQ8QRjKMzjt5U9K6irSqWzrIwsDRCayCKmgpMKR8MUtjm9K70EajtC2FlpFiR6WbU&#10;m89gT9YBlKGYA1SWVXq2IQebVb1wMzzBvPabZbnXPYEYlxr4nxM2dlQh8vR2xb/4x3/A0+c3qVJH&#10;bhdITKoCD8XpsCTrMc0mH928yzwIG2fOMd7aUiD1TiumWuUTdabEw4pgjWCdIRkIBm48mPH3b1/n&#10;B69f4d1r97mxO+Wwg14aQiEnzkXVzVkXkFzKQYsYxFowXit+ijq4kogeZ2sWUZiHTMDQx6ymm5SJ&#10;IWktJGPpQ0dOgdR3HOztce/WXQ72Wx48WPLpp3f44P0r3L12g356gJnusxNnfOeps/yf/9Uf88zE&#10;4I4fUIcZFT0hLPX3/ZijILx+5RP+4tW3OCZjRg0xZ8RYqsqpeaO4g1JWcBDVHTBJCj+BPrvBdp8L&#10;I35EX7mE3h33PV1WekbJYO2QRZQxFCCVEs0yLKhFfXNJKzjkPpJDx/mz56icLVHExcETFcRWQGzQ&#10;BWMVAuiI1tM6NWcd1zW7zvD+7Ij3Dg+4nRLTumFeNxxlmAL3F3NuH+7z4PCA2XwGZBrnGTmHR5Th&#10;LPSQ4gkZ0CmeUp03OvYf3x4F0sF2usKnLwGkn9nwSwPp+QuaIhoHWwiPSKQKaKccSKffr13QZ757&#10;+noH1b3c+Do4izwmZXSApeHCC8AGq3bJ4CoOYuT60SELo0zyqaRL5hhWnmVDMbmgNjwpkoA1FlNK&#10;+Gqwu6YnhkJ/1g82vlUYxok6MqgkQz69FGDMZTHQeKTiOMkyTKOT71KOFwVP7XkhJx1ERixkQ4pZ&#10;jxOF7Rw1E02GjIxiizWSgUiKHeSIl4z0PXnesuPht198in/5D3+fiQRc3+EKb6XJmqEUQyIkcPWI&#10;0cY2B7OWg3lLEMPW2XPYusY6i/NGST9MxHqjqaIWlahNJhlhHuDtjx/wt29c4dP7Uw6CZcGITkYE&#10;U5FtsVejDg8p1UF1YdZ+G/pwXRLXJ1hqthftQ8lhMpR7SFFrNIUYiH3AmgwpcHxwwP1bd7lx9TYf&#10;XrnGR1eucvf6TZb7e5j5AeN2j1cuTfg//dM/5HvPnKWaPYTjXaq41FRXyUQs0Y14OOv54etv87NP&#10;rjNNkWxLATunlRbM4AU3FinRFFa0OJ+SnJRnh44XKeYopdpTbcoar0H5JFKp/mk4Cf9jyEIqc1DX&#10;1JPxZdB6WeRMHzq6FKBS6kJXeaxzmCRajG9NMo4IMavztBdLaz1L7zl2noOq4maKvDc94r3pAbdT&#10;5KCqOa5r5s6xEMtSDDPJzHKmDZHlsmU+b2mcYaepqRBMCJjCayH5UaCQInRoB62/yv6h78qiehpD&#10;TmMQayC7aoMJZPhQxpVqdDovV3vLqR4LpCUeZ5UiSirM2QXo1tvpizr9ef2A0/se7YKT/cO2x910&#10;2aHHZv3OoGoMryiiFHrOM42JO9Mp85TpRbkkBZAYqYw6WwxJ09MMpXCZgrgVLeE7WDelxOTFEigc&#10;i3pNyeIQtcBpOVzt9pN7XE3+MjkGz7OoZ10GQF+//9V7nRQGi5aRMgiWFAfgL46zpEdJ6TuSSnEQ&#10;dZKlssqniIk90ve4LvG1y2f4J7/3bb79wtNUYYmLPS4niJp3LYX9HhHEeGxVU402WfSB47aj3thi&#10;tLmJcU5LoTjBeoP1KpU6NYuSDSRn2F/AGx/e4c2Pb9C6CbHaIFWb9KIxocYVx5iUBcIYxFjS8LyL&#10;bVhKpw+ylnavHodxahoQUXW0sPfnpN+LMZBjj8kRiT1huWR5OGN/d5+9e3sc7R7QHR7hlseMukNe&#10;ubzB//B7L/Gn3/0a48UhMt3Fdce43EEOiDUEDNE27B4t+dvX3+aje/c5jhpW5LzHOguAFYuzmmmk&#10;tlIdP6aAai7Ap/Z1jcnVWFDtD7W3G9USNK+ymHu0F4ZJTAFl/TxIVCdAmnPWGFADHZHDxYxl6ElG&#10;sK7C2QoxvkifZU4ZRzCW3npaXzH3FQfO89BarvUtH0yP+GA65UboOKxr5k3DwvkiyLhCHehI1oMI&#10;fdfRh8i2NZwf14zFYPoeX8zHGmZ1MilUaBgENJ0Vn20n93q6PRZPHtdWX1ufjQWTviSQSonLOSEt&#10;iSpWG1T1XJcW9WSPf68b1t6e2rd+q4+cY23b6WP0AvUi9bqHTl3/LUO2jmAt85jYXyyYtR0xKzDY&#10;mGmAOiVM7IpzRHPb9ecGUFMJ0FqnP5wLGEjW4GNR76VKjRpqYnIJCYETtZtBal5N9/JAVP0uULgC&#10;Y1nJV+XorCuzkVKXfZgEMVNVlb4PmsZrnVPpDXSiFbIVSMpelRMmBfJySRUi58eOP3jl6/zpH3yf&#10;iYlMJOFSIPd9sdNB6FucNThraduenOHM2fNYX7EMgS5lts6cwXlPsoIUqjlnjbJC2UGtzyRnuD+D&#10;967e5/r9A/zmWaKtwVUafUEuxCMl5nWQIowSdOeySGkbhuowVjQkSkRtpohR1TDnUkK65KmnEv0Q&#10;A6lbknsdA1oVVqjEUsWIXUxp2iNe2HT8mz/6Dv/6D15h0u0j+/fx3YwqdUjuyUnPHcUgvmZv2vLq&#10;W+/x6e5DlmIwVa3ZVEbhwbpKiWXQEjS6SJWJWNR4BdJijyySqd6P2tBNptgr1wQJRCf0UApkNR/K&#10;vrVeg0zfd2DA1I6OxNFixsH8mHnbabKHH5Grms4aliIsraVzNV1V09YNs6rmobHcjJFroePdw30+&#10;Oj7ivsBRrY7XpfcsrT0hm7aupDRrML4JS+oE55uKi+OaDWexXYfPQNE1KPOnXPzavZWojdO3Onyx&#10;HPOF+PR5bfW14Y128i8CpJQo8c8H0jWbiZ7s8e91w9rbXwBIh8/r23VwDTm/OiAUSIv6UTp0kEiy&#10;KNtRFzPLxQITMy5mqhgYp0jV9zQ5UZOxMZK7XmM8xQCGlEVDQKwtthoNJM8mARoTqRN5YK05eSGq&#10;xmaUG1IHu4ZqDfclZT2VcnMy3DysYvSsUTIIfXb6bYPBScm7DpEcQim5oXF/sdhmBm5NgBx7JEVs&#10;KlynJOwi8d2vPcc//Qe/w3dffJ6qX1DFHhN7TNJyITlGSHHlZZYQsGKoaq3xZI1l0S3BGKrJJvV4&#10;A5ylCwFX1VTegmR6SWRvmGN4eBy5emePu/tT6skWxnuyBHwtjEeelFRVliJdigh2AJyyiBvROkhG&#10;1AYoJRxMCmHHaqEl6T2g8YoxJ7q+JYWoi17ooe9xMZH7FgkdtmuxiynV4oCz8Zj/w5/8Pv/i+y9z&#10;uerh8D4yfUgdOxw9OWphwJxRoLM1B/OOtz/6hE/vPqTFgK/I4sFWGOORMrZiHmKgNaVQRCXLZLSC&#10;qJJ0sAqN07GuKbg267jPIoMdSZ9z1hEiaG0zdS4N2pB+QaM7Irb2JIG27+glYpqKbC3HXceDo2Me&#10;LlqOyMy85dgbpsZwbCxHxrMnwp0Y+Xi54K3Dh7y1t8uN1LNXl/jpuqHzjhbockm6EEhq8MUmg8+R&#10;KgVGKfLEpOHJzQmbxpYQrJLzLxrZomNBn6hiEITCTEV5/idIsbZx+PQYoewL2+qrw5vy279JINUT&#10;6ufT29fv7pF9Q3D1AIZr7XNvV0rwOnrRpqi0RYDR40RBKSb17lprqWotSLY9HrHdNJzxnjPGMCnk&#10;yXUMuBiwIVGJrvZCcWathRZltDopopQ62nkKeJrqq+qvqmHD0z1R1XKxh0rpS+3P8mCGiy/2mVyk&#10;2pxzqTapEpo6ChSsrRFS1zKqHM5AChr2n1CG8zJ8SzXUHkfCxx7bLqhj4vnzW/zr/+6P+YNvfZ2q&#10;m2G7BTUJG9VjLxlSDKqSpoTEiLcWY2C5XGAtbGxOGI/HHB0f00cNJje+whhD01SMKs9o5HCNobcG&#10;O4JP7hzx4fUHHBzPMdaytTXh7Nkx45FA7IpTKa/soZQYRV0/dcG0RrvMFPugfq+YSlbSftbywjmQ&#10;YiDGQN/3hK6F0GNjj7RLmM/Iixl1DJjlMXZxwKg95Okm87//49/hn3//ZZ7wPf3uTWS6R923VLlH&#10;UkdMQa8JVBK0nh54eDzj9fevM+87xHtyyV6yVm2dYgzWOR1DxuiENKwWkDTYOqHMETTtdn3srJys&#10;ZdyU7xuUUV/jT9VEkIt2NHxPRDQbTTI4LeucBCJCEEtvHMcxcX+24NrBHjeODrg7X3B/2XP7eMan&#10;h4d8eHTIx/MZt4jsect0VDEr4X/BWjoRAvpc8lC3Cp0DLoIPkVEKnK2EF87s8MzGhCaGoikqX4FK&#10;nCV8ryyOoIk3OqcU1FYCyao9CqRf1E7jj248/Ub0938lIE1rXvtfI5DqpX22PW4bDA4hoNgMdTjp&#10;efU/lViQE5XZimFkK0bGcqZpuDSZ8MzWJs9vbfPsmW2e3t7i0mTMjvdsZMH3kX651HrjVshW6FJ/&#10;Eog8dFiRkIf3mq46bCgDdzXBy9aMXmdWSUqvff2wwXFS7nDoiHIenRBl4EhGCEjsyf0SQqthQioD&#10;k6PaQ03WipHSt9jQYdsl4wQvXNjiX/+jP+L3X/465xuH7WZIu6QhIymQQk9KESkhLqpzav11I5BS&#10;wBjwzlL7CoDFYkkXOirn2d7YoKm9hrEYteMlC7vHPW9/cIMbd3ZBDGfPbPLyi8/w1ed3uHRuhHeG&#10;+fGMOCTMl+erWgIrid+IZnVJkVQUKE7sZ5IVSLXIWyT1HbHrSH2L9C1pMUcWM3y7YBRa6n6Bb49I&#10;B/eo57u8eMbzr373G/yL773EZddhj3cxs0PMck6Ve0wq0mgscbZGn38WZQUzvuLKJ59yMJ2TxODq&#10;BrFuFZpmrcNYIcSgXnaj/WpWk1X/OwHNQTIt94UgZk1iZVhgBSWzG8D1BJBXY1XKB8llpJVxWiT6&#10;bLQEytIYjg1MJXNAZi8lHvaB+6HjfkzsknnoDAeV5chb5pXT1FaEWDQxRBMNxBSmrwQ2CT5kfLdk&#10;1C14ZmPCi+d2uFzXVG2LjxkJoczlNYYnBAYpvdzbsFV7a719eSCljLHh9eiJ1n/78UCquPZlgHRd&#10;Ii1S0mnA/LUB6QlOfbYN0lrpOCWjWz+vghPohNcQn0yDoTGGTWvY8Zbzteeid5yvHefrivNVzbm6&#10;5nzVMLGW0C3puqVSgDml8dIU1HKPFBTVUVxAewDSEqc3pNQNwHmyFzv098mdre7r5BFp01TIwqaD&#10;XodxBmc01vP8xoQ6B0zs8ClgU4dNAQk9EjpM3yF9h2mXNDFwtrJ8/YkL/JPf+S7/+Du/xcVxjW1n&#10;VLnDxYDLEYLa/RQ4T9b6oZs1Tx6VeLOWU669Qwx0XUsKHZO6ZmM8prYW5zRIfH+25M0PrnHlk9vM&#10;28D2zjbPPn2Bb718iScueM5t1XhnefDwkLZNJUJB1C5Y+lN7VK9ITS7DoqUgagaJlVK7PUak78hd&#10;R2qX5G6BLBdwfIiZHdG0c0bdHL/Yxxw9oFk85Gs7jv/+lef559/7Os+OI3JwB5keUMceHztM6pDU&#10;q5SO0tQpG75m6hhnGW1MmC1mPHj4kOl8gVQqkcacV7ZctdfqYiUFRG0etBT9z6CqPKgJYBghOu71&#10;n2HMl946AV7KieXkvfbn+vMs87CMM8QSMfQiWuuscnSVY+kcc2tZGMPMOGbeM6srjivL1DtmVqNi&#10;otHqplnUmSZo7nZOWtlXYsYloYqJpm8ZtwteOn+WF7Y2OZMzVdthey3yKIg+19UTf3RRyLKaYWv3&#10;PLRfDEgfbevHrf1g6bvTQMrwVMrzWAfSvALSmHXVHYA0q8x0GjB/USDVC3r0ktUGdrL/M60AqT58&#10;van1YOOTg4eVViUSlzOVZFyK+NjhuiV2OUMWU1y7pImRbee4NNng3MYYkyNtt2TZd3SSMbWWBsnF&#10;sm2SUS7EpHaoRxUL0QjBtWDhwVRgRDTYWvQOhmPyYD8qm4axL1kXC1DVSHOcDdYKXjKNgW899yxP&#10;n9vmrHdMYmSUI03WwnlV7PBdyygEzlSWZ3Y2+K2vPM0//t63+ZPvf5dtoOqXVKnDxp7aCrnv1CYq&#10;Ks1ThHxdH/R6lR8ggUlqmxUQyWxtbSJkFsdTYteyNa6prcOI4Wi24N0Pr/Ha62+xd7SkHm9x8dJF&#10;nn36Ik9eqmis0Hg99817xxzNO2Jilb4rxunSKarmigjWuGJ6KWpsGaOWwsBfIhNyuyC3HWk+J82P&#10;kfmUaj6lWhzRLA6w0wfIwR022yNePjvin373Rf7klRd4usnw8CZuuY/vF/jYUplI7peYFDUphyGY&#10;XCAnYookyfimZvvMWR7s3ufugz3mMShXwrAG56zxsYO3PmtA/kDapbA4vMqAKBrZsDCbMlhymZPD&#10;EFyNqqIW66AqZg+GWGM9rxiNChjoCdX6P4xHJc/pBYKx4CoorFOtcyysYWENS2cIThNdhis2omFa&#10;OUPKSW2jxb3hAJ8jTd+xEzq+dfkST9UVG11L3QVMiLjV2D/pBVChZLi3YZ6v+mLogKEXHochv3Ab&#10;zlF+/3OB9PES6QmQJrXRra57dYJHL/IXAdLV31O3PmzU6/nMntO3VFahYj8CvZ1CqWdsqQNeyuHa&#10;lHA54XLEE2kkUksBnRDwyyW2axkh+MpinCHkyHHXsug6wGLFIdnioitZFSdAqnJSiTnNRSHLOmht&#10;kZQEzUMXKTVxgGwKCYTedHkyKpkYNI5Pqx0rdZyIaAhT7Niwhu88/yy///Wv8cpTT/Ls5oSnJhOe&#10;mIw47z07VjhfW144t8MfvPgC//R3f5s//b3v8a3nn4ajfcY50qQel3ocEZsDse00ztGqhJJSghLk&#10;nVEVOwNd6MBqSWMjAWMSkJk0no2RJyyOme7tErvA3dv3+dlP3+Fnb7zDvd0j+uxpJlucv3COy5fO&#10;Mx4ZtkbKvnQ0S1y7M2X3cEEfE2I91lQDkmsRwsEuamSwlyjYoxVYJUYILblbQDsnL+fE6ZR+OiUf&#10;H+EXx0zCnHF7hD+6izu6zZlwyLfPb/F//Cf/gH/44jOcjTOq4wdM0jG+PcbRYk1PiktM6oppxUAq&#10;jEjF/JVJxBzIZM5sbtH3gb2jA3YPjwkksIU7gIQ1UDmnWU0IPmtlBAWFYYzrIlWGxWqR1e0aqqfy&#10;R5kVUiIVZA1cRUFJssGkQkNZniWoAy5m1Lk1zKnyzhkd9wYNPwsx0yH0xig5kLNkp/G6slKbTkxd&#10;uZSWpjD0OxGcaCLIOHQ8XTu+ce4cl41hvGypQ8CmqMJHlsLaO8x00Ksc+iQVIUWjGR5Fk/+NgVTy&#10;au5+PpDGk+yL1Wl/U0C6Anbdk3WG6A0MXjq9JX3cou91ow5RXfHXV26VTK1kDfRNQZnAQ8SFSAM0&#10;xmD7oMHq3uErTzbCvG11QotFxJMLSOqlnozslUexpHiug3wZUnqVJUtpBZqi59F70PMKRYrNGnNo&#10;rQNjCCWY3OSkMaB9R9O3PL2zxZMbE857x+XNCS8++QTfeOZpvv3C8/zuN77OP/j2N/nWc8/w3Lkd&#10;tqwg7YIq9VQx4GPApqChQLFTB0hKxD5AFqzXMKLVACmEJ67yanIocaYp9pq9RGLkLed2ttgejZnu&#10;H/H+u+/z5ptvcfvWXbquJyWorGd7c8wTF7bZrj0Tq5LKfCFcu73H/YcHhC7jrMNaLT4oKB2gE3Ak&#10;LXeclQCGpCYJEztMaLHdDNPOYHFMPjoiHu1h50c0yxnj5ZTR/CHm4Q0mswd8fafiX37vZf53//B3&#10;+NpOw1Y8Ztwe4doDmtxRSVdsohrupJNXKPFYCkjl2QxdFWNPjonzF86TjHDz9i0WrfZvTMqZ4Kwh&#10;hR4vojnuOeNK8sRgGEKyqtyDc6UMnRJ9upo/akccnG1qa5dhjJVvniSKAIVzIYtgjMNYLdoogmoj&#10;paRLTEmjV9AIgCyWZIdYakNfXJo5aWiZpKzZWYOgUFKzFBSBGDA5YMOSSb/kxckmX9vY4nwWRm2H&#10;7yMmFYJndM7rJBk4VVc3XGBquO/fNJCWT8W3cfL55M0JHgzLkOaI2f/LuXP/lqyFsCinFE5A7nQ7&#10;DZQn74dX2UYZiOgDHb6naK8XMgwC/XMCOqLLfvnu2vkEReHVLw22yZNfGwbesN1ELcXgAJd1RKjP&#10;QLClzrkVw2I+pw+ZaJQ9CDME4ydSYZhOZWU0aD73qg1mhqyrVhJd9VOpNpqz2liLjLDWx3rccHOD&#10;00ADBpTuzPQdspwzKcHM50Y1oxQ4UznOjWrOj2vOTmoujBu2raGOPdLNkdDiidiYkBwhq5eerLQe&#10;er2i6l5R+VY2yKLii1mLIEhaJdQCVjQ9dKOuGHtLYy0bVcVG7ZG+ZzE9Is5npOWMtJgSjg/Zv3Of&#10;cNxytDfj4w9v8Na7H7GYdzjRWlAaAqsxupaIyxEbA6ZvMb1KnrlbIt0C2hl5fkg62iMf7cF0H6b7&#10;mOk+1fyQ6ngPd3CbydE9Xtyw/KMXn+Sf/dbX+IOvXuarZ2rG/RGu3cf1U1xaYHOPJSBJHXsmaw58&#10;6SZ1/JTKm6oYa6QAScGwqRs2JpuMJxscT484ODwilayd1HU4wKaIJ1EDlWQkauqqUrvqmNPKsMMY&#10;0cVanUvDuC7lwofxXy5Rt2hUyTrU6HcUiE6m6zDvdF8eWNVEg/ySaIZTQukPI5TxoePSZsFms9Km&#10;JKkQM+TtS45IClgCrm/Z6gPfu/gEz7qara6naoudfgh1K9c/ANQAYWVKoJv13ilZcCsg+xyMWgHx&#10;F7RVHw04rT0zQNBq/3p7VDgqv59XzqZz/3aV7JsKgD32NNo+C6Dlb7HJDG14oOtbV8euddCqx4b3&#10;KPCubnQ4ZLV7+M2iFgy2INGTroCU4iBa2aT0/jKoOluC6itnaVxNu+yY9ZE2Q/KWaCGYTDTxxIuf&#10;C4ieTLMiFaj9S4kX1PakmVdCLt/X8g3luNXD0owOxXdVj0zJuhokF4kB+g6JHduN59LmWB0ifUcV&#10;Ay5piI8NHXbZIu0SU8KgVDIvdqtUHDNohIZBbZOIJRUVbaUyDuBuigc6a3aOM4YUI4aMM4JNEZsj&#10;203NE+fP8tTF85zbGFML9McHHD+8x/GDuxzdu8PujRs8vHWL6x99ykfvf8ydm3cxMWm6YEyaHND3&#10;5NAi7RwWxzCfYuZTZD4lzo5I8yOYH5Lne3C0ixw8wJRX3ruLn+6y0R5yPs95fpT5rfMT/tFLT/OP&#10;v/kcv/30OS7VEXv8ENcd4eIcm1slbsklEyyppCTpZEyrBq3EGqpK69NSUBUkaXr1ZDzh4vlzjLyn&#10;bzv65YKwWELXU5PxSeMp6xwYEaklU1cW57SuWADl5ywgSpHuBhVzEECU3eHEq70+K4axv4IS0Ymy&#10;mrJlboswMEHoeWypjlvUdHQK6v4hWqAkbmjlW60J5bKWFbflr0Er1Noc8ClQh47zWfj+hctczMKk&#10;7an6gMsJMco/q79WYmHLXQz39AgmyCAtn/rOr9BWOLd2qnXh7XQbYF/t9SdAHnM+BaRrq9/ntc8F&#10;0rV14PMuZv3Yx31etfIwOfUbJ9/WZUROvnbyvZNNJZ5TSwiL0ZVXuRx1wAhZac2Mw7iaw67nqA9E&#10;awnGEAeqz3JeTSV9FEQ1VGkwhmtMXCy/lcvgPwFSPe6k9Owa4XNWFcsYtfvq2qykFKRA6lvGxnB+&#10;PObsZISPmp3kScW7n7Ah6KBG7YhG53xR94pKtta3OllUpRzsJBml8hMDxlVqBxODtZ4UEyEVp6RA&#10;zoHYdwpAOTCuLE+eP8uzl85h+jn9dI94fEA/3ac72OfWh1e48eFHHO/uUqWEXc6R+RxZzGE5Iy2P&#10;SPND0vQh4eAB4eAB+WCPfHRAOt6H2R4y3YOje7jD+/jD+9QH92kO7zM+3uUSc56fwG9d3uYffeM5&#10;/vn3XuK7z57nUhVp+iPqfoZ0x9jU4ghY0b4yGYiqrg6274wpxPBFbV2bvDkPnZfpl73yz8aAE3jh&#10;mae5eHaLOJ/BfMaOszQpctYatk1my2TONJ5LO9s8cfkCxhlmbcsyJsQ5feqDklIWNB3tZcEuV5HK&#10;gj1cmTaVjvStgpBKesPeMtbK2Hp0kpYPhfc1ZTU3iBWVvqNyN1Q5UUVN+KhCj089NnbY1OOyahI+&#10;BXxo2YyBZ3zNy+NtzoTEOAbqnDCowy6mtEqJ1Z9/HJgWYKdEbjx60b+etnbKz8Wkcg2lE4t0rNuT&#10;gLz19a/nHBK5j2oDWqnKj2+PA9LT7xkkwLV2ev/QHrs9FfVpbf86UJ4coSBG6e/TAK7ApaW5EF1d&#10;Y1K6s2ChN0LrPIu64oFYfnT/AW9Op+xVNbO6ZuktsTDWA7io9eQzEAepgEEa1TCZJNDbYYAr7NoM&#10;Lql/UqVVTQ1MJujxGEgQ+ojzXu8p9dgUqCXhwpJRt+TZpuYPnnuOP/3uK2z1PaPUU1nwVkq8aVox&#10;XKUctWxzLqQZZSJioiYaWCX+yMZpxYCCuNYr8UbOiRjBuBrjKxKixcpcJntLso5OhA5DNjW9eHrb&#10;kOsNluI5ipYHs44rN+7x47fe48Nrd9g7XNJjMdUI8Q3BVATbEKsRqW4IdUOyTm1jJYzGRJV0rBUq&#10;b/CSiMspcbqPX8yY9EvOVfDSExf47ovP8dWnLnNmXNPkjk2XGOWA7RfY2FKbhJUIMWoMbggqaRXC&#10;Hlu0GHIipaA22aQFogZtI5dsJLKmoJo8ML4rU1LvPAuxHC467u4dcvPOA27fu0/oenxVM9rYYLS5&#10;RXPuLOMnn+Rnn37K373/IXdmC1qxZKtVPYfpY9A5qe9VrQYIUorG6a4yP05mh35ewWppJ5+HhRpQ&#10;Z1GRtXWDIYSogDvU40qRioxrO1wfaLLgU1rFIiejlWJ7US3Ktx0XjeVbWzv83vYFLnaJjb6jTupo&#10;isSSyabdbLKB7DSqZdUS2RTJuYDXFwHpIE2fiOA/v+WSeTa0x+JRaWkA0sKJkIwuPD35FwPS06D2&#10;uH1DMwy1rAvAPeYYHnMcnADpZ/at24egOEUUsobBNuwThsUskVFVAmMLkBow2gGtGNqmZr+ueXV/&#10;n9cPj7hF5qge0VaeWMpDkAWlozSkle1IMc8MUk3ZNhCeSPHk21Q8tVmUX1RxU22vklXlT6rqOGdJ&#10;ORJCh8mRxhgckXHfsblc8OLGBv/i+7/Nb12+yBkLJiwgd8oHGlWiFQb13aB8QyqZF4MWuKRMVtYp&#10;xycZX2kGTiJhrMFVI2LKYDzG1eCc1qQySQvveWXZighZHEksEUsQh1QjOlMx7RLTDpbZc/XWLh9e&#10;vcWNuw85OJqxbHutxdRH5hEWGJbWEQqHgEEjISojpF7ZrCpv2Bw5tmrhfFPx/NltvnrxHM+f2+Ly&#10;uGKryjQ244n43GuV09Sp84OMkwyh1wD+lDAprqRO9UaLmn+SpuOSNHssR3W2CSo5ZZRycHCAxdhr&#10;HKzzdCkTxBJdRRsys2VHFwJ9r9y3PZbOOeJowp4If/XWW7z60SccYWldRTZ+pcZSytXowFLV2pYZ&#10;kAqVpLqIFRQ1VbTgSJbP0tIVBnpZzRM1++g7lRJzzlhbQpxSSR3OCZcio5wYp8QmsOUsE3G4rBAc&#10;c6bPiUWKhHYJsxkXrOOVcxd4qd7kXJdoUo9NPTkEQgoYq8Qsunjp3Q0qYC63kMwA8VKA9PFtBaIo&#10;TnzZ9usB0l9QIn0ckMqgJq/tyzn/yhKpTvzP7ltnpzopyfFZIGUlkWYyBWCMJSTtOFOkwt4Y2rri&#10;cNzw+nzGawcHfNL1HFUjFpUnFkq+lEsGjaj6FPOwnmt/DZ7SAUiTisiq1id1dJnVBDgxKetqe/KP&#10;dUJKgRgCOUW8EQyJUUpMlksupMgr58/xb/7w93h2a0wVFxCWWAK1VfuqlHhFWYVplQFgNMwJm0g2&#10;k60pIJhXEQypSO7ZePokmGqE8TXBCKZusLUDJwTRujs6uOxq4ivQ6NPvk5BMhak32J+23N+fcTjr&#10;WLQ9x/MFs2XL4aLjaNlz3PVM+8giBkJUEhYj4MXgraGuHRuTmp2NhrNjz/lxzaVxw8VxxU7tGJlI&#10;7mbk0KqzSnRsWCn1iFCvOzHgStyxKSmxOWl5YIpXOidlCiMqIYxSFmbtS9HYUD1GQTdn9eZTymiE&#10;jNI4GkcSQyrb5l1kkQ1t1XBsHa9+ep0ffvARn+wd0jUjgh+RxKqtcujPNdCTwdNfwvHUOVQGIamY&#10;acr3sxSme92rtt7yfjhksP+WDyH2pBzxVaUe+a7DhkCTIxspMQk9Xzmzw9Obm2wKTMTgizE15UzI&#10;mTYmQt/TL+dMgKdGY862mUnX41LhrhikelFnsESKgUJNG8NFq5lsgNHPYsF6+2WBlNJzQ3ssHpX2&#10;3w6QPkYiVefIFwGp3qwtXuiQNcfboAtgdIaFsxxOGt4OHa8eHvLB8YKjaszMeaL3Wnu7OBgUKNQT&#10;P9zioL6XS1HbagF4o7hVgFbtPOqEUjlRvaNKYGGHmMmkVHA5Z8iRmCI1sBEjm4s552LH//C97/J7&#10;X3uOS5MKG9Tz3IhoqmhSF5fkko89DICi0mMS2ZUcZwRbeQDEO/CeaJRRK9kRphmDr+hE64kY71Yl&#10;mTEatmWMx4rBpEQOHTmq+iYipCy0fSJkR6BCbAPG0fY9y9CzaAOLPjLvA7M+sAy9plQmlbJsFurK&#10;04w8o1HFRu2YeGFiM3XosN0C+hZvMzl1eszA1r9KLNHwrhwzEhM+6WsICVPJUsfFAJK2lOHIxWao&#10;QKqM92TNBMyFHCQl1XpyEe9icWqqkCuEmOlREurW1czdiI/3j/hPb77Dhw/2OciGtqrJrlFC59Wr&#10;LNZC0bwGIOUR471eRZkvqwmgMuojKZblmJP5UyRx0OtPgZQjTgSfE1UfqNqOSd9z3gjPjke8dOE8&#10;T00mjEKgSgEb+lIhxCgVYDZEEiEofeEog58u8H1QC67JyODcirFE1ZSrykNFUQVTBVIdo8O/n9f+&#10;/xZIv+gHKar9evu87z92e0kOeNxlSAFTbbm8HrPaFiDNWUsbqMPJKBtPWd3FCr0T5gb2xw3vk3jt&#10;6JB3Do+Z1pscW6+FzCzKVk8qhcpsSerTkCfJGoRvB/u95AKRpab9kAYJKqEUVRik1CvPRKPSbk5B&#10;w2qKoyqkSB9VwmpiYLxs2Y4tz1WWf/b97/DbX32WbQ9V7vF9jy+8q6SsFGbYE0nRlPpRpTZ5AgSD&#10;q2tiSkhVkapSStd43MYO8wyHbWAeEnvTIxbtkmjA1zWj0YSmGTGqx2xPNtisPC51OCKu8IDmGGnb&#10;jiyelB0hKlWeDGE3RSVVouYyWNG+MIiCVk6kHMk5Ijngco/LfZnIAVLAeYdYUYeqUYkwkEs9echY&#10;zZIKCZcyPgZc7DRUpzgeyYlU7Ke2kGennJThPmUtFJhYeerJAtbSh15VfavzQgWLTM6RmDLRGBZZ&#10;WNqKpWu4Pev4izfe46c3brGftGDcPAvJVSXMx2qlAtFwuFQCNiUX/oVceDHKwj0AOI+EBOkxQ5E8&#10;nQ9rQJqzLuZ5yJrKmsWWg3KFhp7NmNjqe3b6wLP1iO88/SQXrKFp27KItZolFxOCxVmPMZ4kQiIi&#10;on3tlhFXsD9KIpDICKEPeAyVsWj+yqMOpYQhlj7Q634UU4b2CIii/fCLtJ8HpMMz/Y0A6frfx7XT&#10;QMoXfP8z2wcvqS69j+5b//1Vl5+EHp3+BRMVlJSSDJJV+yhGa393BuZGOGhq3pfMq4eHvHU4ZTba&#10;LkDqlPC2xMrFXGoSiVMVGnU42FRClnLGpaR2pUHJLY4ojBDF0RtPxJFQm2CwambIZAhBgRnUpkom&#10;GAAlJan6ju0c2ZrPeOnCGf74t77Bd7/2PG55zFnnqLLGQw6EKbaEXOWiKmEglftX1nan/ekrkvPM&#10;gCMMducsXT3iozv3+Ml7V3jnk2vcvr/L8ewYJOOc1g/y1vHkpSd5+atf5Xvf/Abf/8bLjF1E2hn0&#10;C+0HI/R9oC/+nZRU8htgVP/X+FsRldNVedXFJ+aoU08EYzLEHgrHrBfBWKGL6gFOoqxByViy90Qs&#10;XcyEkBExjPyISgSfIiZ05G6B6dsS+5jUFBATuQvkFIhZ1XtJUZ9rzIrMQ21B4xDnSBlC1GiHPNQH&#10;s4L1llkfOTaOhau4Pe/4ySc3+YvX32Yfx7Ka0NmKHrVZa9C5xpRGEbWnr6wmOo7sakwVgWNoWQ2k&#10;A/AAjwSxq0NH010VgTVCAHTByPR4k9jxDjM9wu7t87Sv+d4TT/HNnbOMZjNGXUsTe3wqnA1Z7cxq&#10;RhIIos/XJMRq3KkLKmFEI/QCPRFrnF5TzNji7MtFQ6I8/YQQ17FhkJZOtf+6gLSLKgn+HCBd/6HT&#10;gKqq0YlKO3xzuNHHXSSP2570Qa9iGk+1zwIpjxjS15vETC1aJTHlSHJSCJsTUTK9syyc42g84e3Y&#10;8Xf7e7xzOGUx2WHuCtO3aIe5EvumhigNj7E5qRoU8yosxMWoEk8x1JusHs1sDL1xWqTP1nRGz9+V&#10;GkcrOywl9CYWr6Uz9ClA6qlyoOk7tkPPeDnnlaee4E9+5zu88vQT1PM5oxzwJmJFC4r5AkdpGKiG&#10;woNaTBIIYr3mVhtD14zpN7a4vVzwl6+9zt+9c4VP7j3kcNmz6IOGRWlgADmo2dVbz6SqeO7ief7B&#10;b3+H//Gf/nc8d2kHFxeE+SG5a7Fkui5C0qoEoe+hRDvkHFVxUhzQuM5TkyOv2ZWFkr+e9bmkkice&#10;xSBVQzSWg8WST27d4erN29zdfcj0eEZOwoVzF3nm8hN89ZlneObiBTYrB60mD0i/xBavMl0POSrA&#10;ZPX0uz5gogKtBn4qYCfRjLSY1GknGWKMOge85TgnZn7Eg5B57ePr/MXr73C3jSyqCQvr6QpJdRal&#10;naSokUk0BE+LH1I0nXLewdlVmsgApPpBl6BcQEnPOUikmmShJx3mpmpugSr1NO2C8WLGs77iW2fO&#10;8o3tHc71iWa2oAlKnKMmpL4IPbroSxJM0kB7pQ4EQe2gMWeCMwQr9Ent1gYVQIaQvHwKTNUAt7Zc&#10;/FcMpKs40sHBN0gBX9RO/9gAoOv79HkOgPjzTQGP7h+CiIdt+tBPXvpbw6A7+WYZQGVlHr5j0DTH&#10;JBmp1PMcCEQrpYBeRTuacL1d8sl0yv0YtaSs1fS4nHWAOzSTQ4ra7LPynE5iZCslNvuejbblSed4&#10;pmp4rhnxXDPimabhclWxI0ITk2bspMHbmQq46fqhJBCqchnRUhp9DsQcy0JdpI6cWXY9i+WSFDMX&#10;z19g5JSxXkQlzspZZY1PSZ/BKghaw1oGcusolk4sra3omg0e9Jn/5Uc/5s9//AZvX7/P/XlgQSZY&#10;R3aWZCxBqxgREJZ9Ytp2PNw/5Pa9BxwdH7G1ucn2mS28d8TQkUOvcZs5KWtVcfh4AVs4AHxWOV25&#10;iTRQnhzwRsF15X03RtXrIrUEY8j1iOAadmctb39yg7969Q3+80/e4ycfXOXtT+9w5eZDrt7f5+r9&#10;PT65c4+Pbt3hzv4RUo3YuXAR66vVQ9BCkKISZ1IyDoNyIujU1rGV1Kynz7D0qWSN7DBGbeGdCJ2v&#10;mdmGN6/f4u8/+Jhr+8csmzFL37AU5fRUspphbKuyPmgpGZXodPQrgKrZRq9RBK0XZYyaI2LCFQKY&#10;crrVKjQArm7W8xpRTlofI+MQqKZTzoXAb1+6wLd2djjX9UyWSyZdCaiPUflsB+GlmLc0RVQvVPup&#10;+CKy3l8yhmTU9islc8sMvgVKeqywZp4Y5vsaFJxqnwFRhpv88m39DI/DqUfwS4bV/kTyT49kNmVd&#10;B2Sw831OexworoPoCZB+Mco/rq2D8NrWx7xOAWlx5MCQ6VRekpVnc7ADmURyqtpmC9E5eutZGM+s&#10;afhwOuWT4yn7QNdUtEZU8ECwWFwWbJFCXYpqs+w7trqe82QuW8PT3vH1zS2+Ot7g+WbEc6OGp+ua&#10;y95zvvLs1J6Jc1oGOajqiGT18ooOvZTQQBfjNDYvB5JEnecGQlbrplhP30fm8zmIcPnCBSZNUyab&#10;Og1OcsULkIZYKpNqH2UMPZboG8Jog3vLwA/f+5B//4Mf8vGDI+Yi5NpDVSFVpexGxpTyyCWd1nkQ&#10;S5/hYD7nxo2bLLslm9sbnDt3BktWIE1BiZZDj4maqqoB8ZoaarK6WnRoZnWA5IQxWokzl4wsYxx9&#10;SGoA8BWpamhdzZVb9/jbNz7gP/34TX7w+nu8e/2Au8ctB11ilmCW4eGi5/bBjE/uPODq3bsczBcY&#10;V7G1tc14NIKUSpIBSFZQTVGBlFCcM8W2G1GtBqPmBQFyLhlj1tGJZYYw9xUfPjzkb9+9wnt37jP3&#10;IxZVw8I4lkaLOK7W/jIB88CMXyBPQPsplb8rkUcFBYZFuNjjnfWqtmc1nVAEmmFWai8rSEtWJ1wV&#10;IqO2ZXI85eXNLb5z7ixPW8NoNqNpW0YpYYISxuhllv9WQD28tOk7IaPOySQqvVNo8zTNdLgerSCg&#10;4LTqDFgT7gbg+rntS+LN0L4MkJY3j1zf44E0FjD8JYB02P7I38fs+3ntccc+vp0A96obigNjdX3l&#10;WRhsKU1hyJIJqQdnsN6TnGNpHFNxPBTD+4cHXFvOOfaWtvL0op5pXT1VfXFDznToaNol52PiYgw8&#10;7RwvbmzwzTNn+Mpkg0tG2ImBrdCzlSJbOXG2qbi4tcmZ8QQH9G1HSpFQvPZiLX1MJHFKEEwm5oBY&#10;Nd4nSURJtKHHuxHGeoyxdF3gwf17XDx3ns3NDWrnMDmR+khlvdYtX+tXZ5XlJ2ZIxrAUC5NNZtbz&#10;00+v8z/91X/m04cHdN6Tm4bkK2X+MVYZ0AenhlHpNBuVNhRgDfO259PrN4mp46knLrGzsYGTSF7M&#10;kb7FQ6llroHe+tJaW6ChT5mSzk7xkq+eswCWNmakqpHRmBmWj3YP+H/95X/m//s3r/Hm9T2OIiyd&#10;ofcOGXmktvRWSF6ITpn8D+ctn16/zbXr1zlzdodz53aonUDfIzGqylkkVJPARjU7pTTwKSj/pnMG&#10;IRNjUMISDK1Rbs99hBvHS/7ijXd49/Z99rNhUTfMraM1jt6omqjj9kQ4yBQLksoD+vslOkRD2/QL&#10;piy4oY+kBNY4nNO6UalUXRie1zBbFD5LP4vW+aqN1rDys2POLJf84QvP8ax3bCwWjPoe23U4hqgF&#10;hW+L2kBVMh5G2GBKKACK/raqwiqZUkDUDiKonrDsLziF3vgqBfxzwPSx2PK4bV/QvjSQDuLhqk91&#10;66NAmn55IF3//DgwPP39L2oDCH7RawULqtmQy70NN6i7i3Qq+kBVakBzxI2hz0JnPJ0fcWQbPjo8&#10;4oPZIXclsRjV9N4XM5iolFSCuF2OjCUz7ls2lgteHDV8a/sM39re4qt1zaWc2Fws2eg7mnZB07ds&#10;ktkkUcUe3wdqYLP2VNbQLxcs2gV9TmRraGMmGQvOKnN/DoQcyEbNAClnmnpMTkIfspodjKEPidu3&#10;bjFqRpw/d5Zx5XFGySWkhO8YEaz1hF7LVJuqJjrHHGHuG966dYc//9mb/Pjj6yydJ/kxyVaaImoM&#10;1pkSRqaASbH7ZqNVBiLQJTDesuwiR9MpQuDlF18oNaQyLnaktlXbbAn4Jmssp+TiCc8aHC8U7gHA&#10;iBJ2ZIRsNXDdbWwyx/H6pzf4v//P/x/+/oOr3O8icdSQN7ZpXUVv1YmWjNVQGufJ3kFdkytPnwNH&#10;RzNu3rhG7Q1feeZJxt6qEypFTEiYkHBJcLmYiLJmh2HAeEhJ/QvWWsR75lim2XDoPTf6nj9/821+&#10;evUm97rIsh6xrBvmYujMCW3iCYODEGJSFjDAG6cqc8rYBFU2eNGSLDlljFgq68u8Vck2pkQMsZQ5&#10;KZpOAbCVEAJ6D4VoxCXwXce4XfKsd3z30kXO5Ui1mOFDwCLEGApMlIy9qKnPg2RKLlEG5ZWHcipl&#10;RUjlWkRzQlZTegBSja/WZ7ya7mvImYe5/fPaL4A3OT8KeI/Dql8rkA5OpMcB6Xr7VYGUL/H91W0N&#10;klYx0g+fGTqozMuEeui1pK3RcBQxLHzDcdVwu4+8ee8e12PHUVPRVTW9aG0bU4Lt1SaalXiiXbAT&#10;O56vK17Z3uGro4anjHCm75Vvseuogxbdq3LE9At8jNjQQdeWMtGWxnuct4QUWbZL2tATrSVbDX0Z&#10;0lBT1kJxpvCH5piJUUmPjRnSCYXF/Jj5/JjKOy6eu4DNckLYXdQpfX4qoUeEFkPnK6bG8TdvvsPf&#10;vPUuR8Yio02C8WA91mkBPBl+30jxOBkds4NX2Vps5ehiJObAfN4hMfC1557l8s42tu+gb3FGNHut&#10;sFFR7H7DfaiqCBllohrKMufiME+2gtGY1ta8c/M2//4HP+SH715lP0HnR3S2oTcenCYTIBoWZX2F&#10;OKdO91JDPiXwAtPDBfPpIbXLPP/0k9jQI32rhQCjepcFUeeYqDNFRCMKhucSk9DjWdqaRTPh46Nj&#10;/vrdD/jxh59wlCx9Pab1FUtj6ESrbSLKJDYAaYoRI0LlHZXzKq13AZ8yDUKdBbqeylpc1igPmzQ6&#10;xBldbFSiL9VLy0RnJYkO8xgNAczFVBATvus4kxIvbU54ynt2YmDUd9jQKdFPVEeroCXMXZIid8oK&#10;ZAaw1D6iiNVo/EqZn6ZIsuosU+1Doy3KhZY5rnHgq9n+CHitt0dw6edgx2Pb2iGPw55hW87lu78s&#10;kD7WBvqYH2Rt+/rez/vu57Wf9/1hrzFrYDpc3/r1ojedi1MgG1U1WmPpmjHTuuFGH3l3/4AP58fs&#10;epg3VXEyaa+ZooL4nPFkqq5l0s55yhleOXuGFzc2uJgjG8uWUdtSx54ataNqvk9aSV3KNF8Y4HOp&#10;NdU0WGPp+o7ZYkG0FqxmYIWUMc6U0sVFpRpINXTJV3unkUI0IkyPj5keH2Ot5YlLTxR76InnViiB&#10;02Lo0Vz5rq65fnTMD955n3duPSQ2I1LVkDCIOIz1BXyV3DeLLQO2xOMOlVYFvZZCvpJKHaVaMq+8&#10;9BKNCHQdJiUNm0ElopUdbxWeozNKn2uJBCngELEEWyGTLa4+POTPX3uT//h3b/CwC3TeadlnW2Ns&#10;peWRAckJZ8BZR4wJ7z1itSKCNRZvLKnvOT46JseeZ5+8xPaowoQW+qhEycVbX+BCgdSUZyCOlC19&#10;crS2oau3+GjviB9d+YRXP77OvUVHrDfobc0SoQNwWhHAFKeLzRph4kq1ASlZVzZFtV2mzChlqhAw&#10;bYsLHbYU9zNRQ7c0eVkB3hgFs1QW4wwF/E/skoI6mW1GK892Pedy5qXNTS6LsB3VD2BSUEIdUQeW&#10;pGFeqO1Wz6/RE4Mk+qjDaHirwCmUzDu9qgKkxUZa5pyaL07O8eg5P7/9/G88pq1f4mN+Q0QXpxOv&#10;/S8BpOtesXUgHT6vt0f2fc72L9N+3vcf3XsCmitQXf9rCvO7NURrCNYyd5ZpM+JOhvcPj3hrb49d&#10;Z5g2jpkXWhGtyyMOi+CKh96HQL1YcNnAy5sbfHNnh8sIm62SitR9j8/KfWqy2tPy4MUtnADWKIPU&#10;AB6V9XjnQKDtA8uY6HImFJ5DY1StzlkDxFWqNBhxeooSapIkY5yjCz0Hh4ccHR+ztb3D1vY2VV1p&#10;B5VHqZKKJgMEY1gYy08//pSffXKNu/MFoWkI1mFskXgxYJxS7hnNPsnoYBGhxH2qVJmzSr/WOOWc&#10;DB3z/QO+/dJLnB2P8CmSQ48p4VnlJkq+dfmt4XkW0Cq/pmEnrqa3FW015kfvfcB/+OFPeefOIYyE&#10;7DyYCmMqvPNatSBnvGi8qZRJbowuECJa8dNkwUoitIF+saSyieefvEQjGROS2vKClnw2emE6/Y2S&#10;2EQcfa7oTcPcNXx6OOcH733Eqx9d5c68I9QTgqnLwgXRGIyzK4+1y6X0ckp4azU1NXSY2DHKmUlM&#10;bMTEZsqcNZYLTc2mZDYkMyZj+xaXo1IupiGyQWOQFab0WalooLNHMqvwqaGyhO9azqTIy9s7XLKW&#10;jRSoo9LkxZiVfLuwmKl+o0CYTF7FuibRp6d/1n5rUDOkmJlOYKWMJbWR6rEKpCB63Wsq/2+krZ32&#10;cdgjZbxnfgUgXW+ngfSLtq9/Or3vy7bPO27YKmVwMEQcFADVfeWarKiH3grBOdrasWcN12Lg/dkx&#10;70+nXO+WLMYj5t7SGg0RFFRSsUlwRRKo2yVbXc83N7f4ztmzPG0d48WcUdcxTpGarMHHfUKU4gmy&#10;EjNY0dAaenWsWGO1tEPULJ66qrC+5qBdMu+CxkQ6X2qE6/AyxacdYsT7GhFDiIFQ8qND7JUFHeFw&#10;OuPuvXucv3iWza0JzrnVQB6K3WURgrUch8Rf/+x1Prhzl7mx9PWIYAx11eh3y2KQpQiMZQoZ9Xis&#10;Iv4G+DNGExaccZiUiLM5T57Z4ZnzZ9hpPPRLTFb7qC4EqB3wEb1NPSxaN6o8U2vB17Sm5sG85z/8&#10;6Cf857c+YI4gtcdWI4ytShE9LVfinaFyFpG86qdF35ONxZX+tTmppgB085bDB/f45lee5cxoRC0G&#10;ico0n5LG0WKHUB5Hsp5OPEtTcSQVN2Ytf/b6W/z446vcXrb0zYjoa+UdQGtMZ19oHWNAcioJIzr3&#10;UuyRHKhIjCSxmRI7OXNehCd9xfObW7x87jzPjEc82VScNZZxCIwRfNSsJBNDibHV0CaVBHUEZQbp&#10;/+QlQ/JIu2QrBF4+c4YL1moaaIw4lSHVJpuGsjr6jLIkoincDY/YN/VZ6nu9huG9vk6AJlNsq8Nz&#10;Xi2nmo03gPPJzP/l2mNDpXj0tI/DnGHbLw2kp394OOHpH/tNASmfd2zpUxmMc8OmNSDVbXpdyUBv&#10;hbmFXcl80i15Y3rEO/NjbqbEtKmZ15alUZIEEaOlGRBMyviQGYXARtvzrKv4rc0zvFRvcK7v8YsF&#10;frnAhF7tqMZhg8XjqaTGZQdBpTVTGKQknZQXKSHxeGNpxmPmMTCPkR4hiSOkRI4a2iIF1MRoFknO&#10;GbEG4wx93yE2gzGIq8B6jo6P+OTqpzSjhvPnzipDFEIKASsGMY4uQYvw6pUPuHpwyNw6UjMiisE5&#10;JXM2hpXqvjKVlPdDvxssJCEmsMbTB4ghYvpAFSJPbk/41rNPcGFckRYzyJpJt1rpS2QExQapZYgT&#10;Ec0WSpKJIgRbsbANb129xZ+9+i4fPDjAT0bkUh5Z03fVPui8hVKvKBmV2rucqEYNtqpIqJRpEbwx&#10;WuAvRkyfubQ54vKZHUZVpc65DCIa85uMkKynN442G45wHEjFx0fH/C+v/pRXr15jF6FvxnTWstRl&#10;B2Md4oRcyBe03HUpLFj4KYxkGiuMJTHqWrZCzwvjMd++cJ7fOn+erzUTLsXA5RB41jpemGzwlZ0d&#10;nt85w7ax+JjIy464XK5IdnSeUHpabc3DlFeXVlL9pF+ykRNf3drijAjjFKliUpC3jtSrdK5Zggkk&#10;Eo0CaTRKkDLw7uoTVcAt6SBlzp68hpYpjqnBjj/sF33uw2x+9KhfYzt12tOY80sBqVpUdcKdbr8M&#10;kGqHfPZcX7adPu960wl88nSMnLwfjkomE0xmaeBh7vl4esj7R4d82LbcInPoHH3T0BqhJ2lNG+cg&#10;iwJYTNQ5sZEyZ1Lgpe1tXhxNuBQjo+WScUqMJOOLemaTkNqEs5VG8qSMc1ZJMWLCiME7j4h63RHB&#10;lqBoMQYzHtPnzGy5ZL5cIqLhLYKaGxDBV56ub/We7aCyFolAhFAY17M1LBdz9vf3SSly8cJ5qqLy&#10;koWYldeys463r9/k1uGUaYbeeVwzKgxUJYuoDPFcSlJQVGUpEqmqiQoWMSSs9ZrA0HW4ELm8WfOd&#10;rz3Lpc0RcTkvs0fto4ICiSS1mSYKPaIZSh+rMycgtOIIfsLfv/MBr334CXdnC3IzxniHsVb7y3m8&#10;8+SciSmQbVZJUAzitVyydqXDicUaSCFo9lLO1DlQ9S0vXH6CnfGYuGxVCrNafiYYobeOhbGEZsLM&#10;1Lx18y5//rO3ePfOA6ZVxbF1zHJJFhgqbxqjC0IOSHnm3jpMFmKvdZ1cjtSxZ9K3nImB55uab+5s&#10;80I94nyfmMzmbLVLtvuOrdAx7gOjGBnnzE5dcXFnh53JhNB2zI5nUMxDFANMlhOztKbkqmZhCj/C&#10;Rk5crmrO1w0jkjpJE6SY8KLeekFtraBleJIU1R7NbDoBvWEWKohmdJNqIIoLq21lbMEpYa5I0ydb&#10;Ph8PvqidFgofaadO+XmYo0A6TNaTa0s6B/Qg/ZmTfweJY/2l2046ZADQwRuoirbqKIPUkgav+bC3&#10;bP+il55bH/Lj2smNrktHw9UXy5ooiEaT6S0sLeyHjo/2HnJ9PmU/JxbW0VmvKpoODz22GL8jkKwa&#10;wckBnyI7lWPDahiPDQEXwSWHSx4bLZIEsUazp2wk2EAUJb5dZSWV9UrImBRwoafuezZC4Gnv+MbO&#10;Ji+MK87Fjs2wZFRInk3SbJIU1BOPaPpizsohivUE4+ispa0cM+9YjDb4eP+Yv37jA/7iJ+9yfX9G&#10;50akakQwrpCFWMab24zGmxjrWVVTxa6o+IZOlqLSC+owyjkON4PYQa032ptZr9cIOG/JqAMtZbS0&#10;cSoDfAiD0h4vwAw5KTW2PgA1IKSS5r57sM+8bTG20Bx6Q3LKNWtKhpBIUaVFIxSyKVU21diCw+JK&#10;OZVc8rqjFags09mMZdcTgxKZSEmE6Em0BhbO0FYVD/rEa59c5W/eeo+3b9zlYYCZVHS2JlhPLwac&#10;ZoRlW+ZQiQU1pXpm1kgqBfEQ2Gw7LmfhpfGIVzY3eR7DhcWS7dkxW8s5m+2SjbZjvFgyns3YOj7m&#10;7GLO5djxvEm8PGn4zvlzvLS1yXbf42ZzXNdjQyyUdTq/IK8y5pIIyTpaY7gxm3JgE/PK0lrN91cH&#10;qSZRGNRMZUTL55ANki1GNJ06rdk19cfUY78CziGapkRmaKxpWUxRB+bQDEPySDmwzPLPazq3Ch3i&#10;2utXbYp1AIUhrCz2JQdtZX1aN0uftAJQqxcUUD31PYYTnpxluOVHXgXsft5r+Pfk72eblOtY/6YC&#10;oD7AXGwuyWjd7ugtwWue+wKhE0synmzsI3ZIUNKFVAgjlKMzE7ParmoLTpLWp5FibwqCiRabtZSz&#10;OEOQSLCR6BKdBM2AKRNpABNTnCE2Z6qkNcDPxo7nvOEb2xt8fWvM2djRdAtcaEsJ20yOAWek2Cj1&#10;gepzMVqozDqis/TO0tZjFtUGVw8W/OUbH/A3b13hw3t7HGUh1g299STnqUYb+HqEsxWVrcgRnPE4&#10;WxVy6EKoIRQvfdTyaDIMKn0eMWl+uhFN9bQ50Fh46vJFmromxFgeVtZLjyV7KMXC7Tmw0p8wLKU+&#10;E/tUsnYMMUaWy5a+V2u20rIJyVqMtVpOenCkGJVSdRZokJETp/GPUb3WOZayGs6AE4x3TDY2IGel&#10;9AP6FAig/LXOcWwst+YLXvvkU/7qzXd46+YdjnAsfc0sCsF4xNcaylacnUkgD1ly4pBkSEElcY9Q&#10;p8i47biQha81I17Z3OZFX3Ox7dk8nmmaZgrq1AwRHxJ13zPuOza6JZPZlMn0kPNdy8sbE759/jzP&#10;j0Zsx4hfttg+aMWBQqIjJC3uiHqko3HMjeXmcs6Nbs6hFdq6orOClFCq1fRP6YSoJEkB00IaM6S8&#10;ruaijk09UhfFkytYk0QHUWZt2qseNCj8w0z/L9MGIB0cpNoUWAeb7gqUftnLfJwp4FdvX3xOnSyP&#10;9PojsrF+R1dQZxxbG9u88OyzbI42SqC6OjlijMpYM6wYZXBIhpSSlo3N4KzBOqsST/lqYlh5i9SU&#10;Nf4zoHRhqXjUWS0UeqCgnn3J4MTgMfjQMWlbtpZLXhg1fOfSeZ7who3QUnetllYmaVC8FFplyVoV&#10;NeWSyqhSZI4Z5yt6hDyakDa3udv1/K8/fZ3/8NpPePvuXfayMHcVeTTBNCPEOg0HKuWajbFgNK5V&#10;nCueCyUaMWSMEZwxYDX1L2XR+umpxxnBW5RNaOJ46YXn2Ro15L5XFb5kMulL8+hzivqK+iJqdlbs&#10;A6HvV17z2PclTVKnotXL0n5di8tMhdfWWYO3Tnk2ncOhXvgUFNTF6Dhz1qq33xjOXziPGKEPkSSW&#10;eZ8IvqGrRhyJ4/rxnB9++BH/8bWf8t69B8xcRRyrTbSzGquMKWaXNIR66fPWGvJOKy6EhAuJOgSa&#10;ruVsijxX17y4sclXqprzfWSz7RiHSB0TNkRyH0q1VWUb8zHh+0DV9jTLjs1ly7kQea4a8cr5i3xl&#10;ssGk6/Fdh/St2qdLCJcxEFIiZgXSpXEcWeHjw30epMiiqZk7Q+9AKkeyECTquM5J8aTMl5zLui52&#10;JUWuZmgeQFTHf6LQKJ6a4utq/Rdt+6+miT5U+389d/7frqzPeRCv19XnzzYZnAzl9k5/9fOO/bzt&#10;p5taPvUXHtdOn2cdUB/dp/ybgjqPXNXQbO1wuFhy1AWOQ6TNmWws0RhCWUwMRtW+LHiEKiXGMbED&#10;PLu5yTljGMeo5ZIHgRA0ikCGMs6DBK7qzHA3Jz1X1l/RgHMQrPfEdknjHZX3Cmp1w/GiY9EnglE1&#10;USWbkmFDxhbbVYoq7XjU1hbaJVVVk8lKfGKhl8zdh/d5cHRAsJbN8xcxG1s8mLVcv/+Q+8czYuWJ&#10;VlSyLsznxtpizxz6uTwdo04Ctb9ZjNW419jNSfMZO87w7ecu86e/+13OOMEvF9RJ2enNmjo/OONU&#10;wNb+0KeqTgwjWps9GstShHc+vsqN+w+Z9pFkLMZ7Mlra2RmnNdtR77g1ahggJQ11WquJ5J2B1GNS&#10;pEI03EgiLz1xkafPbbNRVRoG14yYZ8PceN6+fY//+JOf8eOPPuXuomfha7pRQ+cdnShZuHrOIiZH&#10;vGiwvS1M/TlDKg5InzJNiGz0HWf7wEubG7y8uclz3nMuJibLjjokfNI00Zw0lRhUq8nFQYMprp2k&#10;ZoMKR20d49GYDBwvFxz2SzqbSaVyacwaCRFyQlIx4ZAwJhGWS7aahrHXpACnwQo67gYOwWIX1cQM&#10;lU4lO42aWJuGg1lvvZ18/vx5zqn5fHLMyXz/vGMHs+P663PbqV2P++5pDRgpttKs9/crASn55AdO&#10;7/+89kX7hrYuyH9eG86jEvYwuU+OkvJ8VsBljBZ5MxY/nrC/WLK/WNAiBG9J1hT2eP11k9VjLylj&#10;QsB1LePQc6HyXHCOHaAKQ764xsVp0PhAVXdiv5VH1uLyb1F5hJLck9XppIHVaje0RhiNx2Aquqg5&#10;9l2MxbCvkpTICrGL7a/YXXOiqSv6kAkpkYrtLxrAWXaPpty4d5/D+YLJuQukesyNh3vc2N2lM4JU&#10;FSFpVIB1jhhzycIZbO06XnIuwU9GPeSh7XExUqeOqu14ZnvEv/6j3+flJy8yCj2ub1WqzqrgmVxA&#10;dCWhK4iy+reAqDNkA0Eg2Zrdoymf3N7l3v4cW1tsPVZHU1YwNUYwRtTTXshPJGctqGetOvaG/ksa&#10;+O6ylk3e8YZ/8N1vcXFnS1mUrCe6hrmpePXKx/zN2+/x3oOH7GdDW4/pqpqlGFrJJGuxtVetpfym&#10;w5DIq0iQHBK2ZCo1ITDpOs7nxFfGI7599hzPVp6dtmMyb2m6nipp+eOcNMrBOnfK/leAbBBwoo5J&#10;KVEdrq7oLNw62mMpWavkitADWEsu1VN13mgWWN91LI9nTKqKJy5epJsvdVyutawHaAKBmGJT13Nk&#10;1myTpyZzLiFvJzvL834MNqxvOw3G68c+svUx5+ELtp8+xeO+N+Dcrx1IGW6j/MDj9n9e+7n7GQDn&#10;i9vJeT4LpOVmyvbBLqNm4WYyYR4jB4slx32/4klMpbZ3SiX4PWe1BaYeHwNNCuxYw+Xac9Y6qhiL&#10;xeekC7LkFTlD+XUF5vJ3+I/BdgRY0Zz4FAO1A8kBsgKpN5a6HmFFyZGXfa9eZ6O2PDFKQJJBQ6QK&#10;k5IVYKirZA3JmuLJt+Acy5iZLjsOZgt2j+fsLVoezGYctS0duUh4rFJLKRRpCqR6Rwrgmr8l2WAS&#10;uJhoQo+fz3iy8fzRy1/jn//u99gm0oSeKgZMCIV8Y8hwKhazrE6m4feQIgEbzZ5KJKIo65Ubjfj0&#10;5m1u3D3AVKJA+v9j78+e7UmS/D7s4xGZec659/7ub621q7p632p6pmd6ZgAQJACJokCKxABcJKMM&#10;lBkoSiRAPmgx/QHzB8hkfJfJ9KRHPUhmepIZZTIZSQEciAQwwHD2numturqW33KXczIjwvXgHpl5&#10;8p67/KqrZgYAver87jmZkZGxeHzDw8PDPbZeXgff6KsVD0ljEqF7BJsN9lijBeXESuHVByf80re+&#10;zr2jDdJ07Gj44dPn/Jf/5Lf5u7/z+/zeR8/4mMhF27FtOnZNSy/mKUxisI0/TDI0CwmbWKsZUsyF&#10;VYHjnDne7XhSMl9ar/i5x4/4QtfyeBg42fYc9Yl1hphsog5UFdKkvBJq8DjnNd8UCahvkGXipiN1&#10;Dd9/+jFnOTM00fy3YhteAYtJpmISfNLMkBJpMN9nbWw42RzRRotIax/bQMbLNPGD3cdL6YX037O/&#10;fs3GwnxDaZ9uBtI5WbrDuUx08D2LS4fS/JkEUm5L40vlKzqDBVWmMaomGfWX5aFiNpu4fjhWb0VN&#10;y2XJPL28YAv0wc5fG5DaOfAoWChgHehKZpMz97TwxqrjSdPQDmaDWMFUXSItY5uIfcT9i/p3kyB8&#10;pxK1pSiBkgeaMNkTmj1eYdW2rNsVgcCQEjs3wq/6S1s6+dJR/bSRFPqcIDZI20xn90MkayB0K6Tt&#10;uOwz3//pB/z0xQvOUyaFwFAyEs2GlKJoMX+XYJ77p6mhLifFjjdm5agUjtLAaer5lS++zV/91V/k&#10;668+oTl/QZcHmpLNYJy6YWE7+yaJ4op878e6mRbMIB5Xw2gMHN9/yMcvnvP+h+9xvh0ooTUdr0vN&#10;Nj4rPxhPh2j6U63RCPwdTRBr85Q5blveefMNvvXlL9F1LR8+P+d3f/gT/sEf/BH/+T/6Lb7/4oKL&#10;bk2/3nDpFhIpRkowqdzcNprOOkggSmMxn0I0g/ZcWCsc9YmTfsfjUvjiuuNbD075+r0THu62HF/u&#10;OEqFjQpd8R1y6gk5sQ0wdR+zYkdMtfh4CCDB+EeiAal2Dbsm8pPLCz64vKSPLant3G7TNuKKh2Qu&#10;bllh+vHAxXbH+YtzTo+O2HSdjwnT05diOtJROPBYVTYMZ7BXu8H3pfaoTtTX0HJMX0/X53ErLR49&#10;hE23Aul/8uSVX9fyyYHUfu/dvvHZSjelmd+5Kd24NOOqqZTNdObxKHgLCNDGyLbviesVOUae73Y8&#10;3V2ywwy+FWuDVpWVKA3ZvNLnxHEaOE2Zz61WvBob2t5OkEQ/G0yVFcTKrWKVkbpsHctljWZg767R&#10;XNIrpXd7SN+kCIIMhXXbst6sCTGy2+242G3pi9tKBNORxdEUzXZizW7R3hVjQ4wN1dephMaW46GB&#10;tuMyJS5TYigWnUqiGecY55iDFKtgmemEbYIQtfjzbeo5SgOPovKtN57wL//St/nlr36JePGcJm2J&#10;mmw5j2OkByKk8pAdm/JzUtaeZusoHppELIChCLFbc3zvPgn4/o9+xG7IIJEmmoNjgkv8wQG19oUE&#10;2yQR2+0XcesHNSnu9PiIL7z1Fl/4/NucXW75r37zn/Cf/b2/z2/98CdcNiuLILBy72BiwQLVnZbY&#10;u30H0i0MxKW9ECLkTJsyxylztNvxOCe+tFnx7sMHBqKDOVBe9YkuFRoVGsK4Q2x20krJg0+dQsA2&#10;KkPVIQlmPmSnOCgB+hA4Q/gY5YfPX7CNLaldMYTqHMdAoVBIJRNo6FYrclb63UC/67l88ZyjVcda&#10;Ap0IndhJJ0rxFYRNggbuNg5GqmPT/+6NafFCjz/39Znz758GkB40hVo8eghzRG4B0v/48ZNPDKRT&#10;x11zf0bqjTyn5e+RfGWHcMtshTdvHYz7oGk2aL576+7zcuoJTbRlbtNQuoafPH9GXwrFd1kboCuZ&#10;lSbatGOTeu6r8pjAa6HhnfURr8aGLpt7tQosdekltfy1nDBF83QJdgJSB5RiBn4ahKFCoZjU1lJo&#10;gFXTsl7Z5tEuFfqUGYqFVZbGJS0pJCnkAN1m7fpXszqQIkgOtLEFFYoGJDZI11q8oMY9PLmurdrw&#10;TVK37dj7Nhl4GJWomU4HNiVxXwpff/UBf+Nf+gt898tfoOsvKOfPWHegIUM0U6OcC0XHRf0Ini57&#10;OQ+4esSXnOqHAVTMw9SDJ0/YHN/j6dMXvDi/cP+bJnnGGN1qYppwi9pyVwGCTRZVag1AI5H1as3x&#10;0REXfc9v/MN/zP/vd36PH19uSZtjytEJQ2wYJJAlWBhqheIW7rYX7zpaNd1jKopih3tjTmxS4v6Q&#10;eVwyXz3a8O6D+3zl3oYnFMLTpxwrrEpBkp1oU2ySlDqZlGxWGpjVSaNCqw3BB3Q9G1p0sHDMsaGP&#10;DWdBeKrC954+4zy27LoVfYjkYOHBi5jk34gQNNJvk0F1Y3mny0vOnz7lSAIPuzWdTO4ZzXODgaet&#10;BibFw/zP3lAOFTjq5zDdHUgnHLguv30QddWfzeh7H3vlfh6fAEh95ruBlgC4TL68X2l5ffl7SdbE&#10;16dZPl4BQGazmi86vJEKTTCJRJoIbSQJnKeBs8tL0mB2ml3OrPodq/6S9XbLw6K8td7wtQcPefeV&#10;13hnc8wpsPbBYxLpnHVsibXPR4uajOWr902SzG4TiQNXFIxpHWxDDBxtjiA09MPAMOTR8DmL+S2t&#10;m2ZF7WRQDA0Ri9QomAmQUgOfiUUQDZj9rIclCRLJQzapRwI5J5Oag+lJweK/By2spNDmnldWDb/6&#10;1S/zV3/1l/jKKw84ylvC7px1zGjpKSSrpW03Gw87Q1oMH/tr48sGmgSxGPKYvV7OStN0ZkRf4Ojo&#10;iAcPH/D9H/yA7bYn5WT5tS19LqPFQWxspzvGOLOo8NcgNMHsT1PKPH9xxo/e+wk//OBDnuVivgdW&#10;a3LX0SPmB8FPK2WxPNtoG0llmIXDxuxZWxG6NLAZek76nkc58cVNxy++9hpfOtpwv+9pX7zgyI/U&#10;NhqI4rGPivGVYhNXjRgQo60QJCmxmAqm4P4e/XgtbaAnkFYrtqsNPxkKf/j0OS8ksmvsiGtyflE8&#10;kJ1C1IZQxGySVWEYzNPUoDyUwIPYsEE8qoFLpGL8IBgfmSDh3F0Zfz4AxmvTCBhpBnh3B9JKB/K7&#10;jq5JZu/cv3ktkLoFffw7j578urqO1LwLWRaHJMg5Le8JMy1zvTb7vUw/pxvvUZer9qv+a884k+3N&#10;NO7ncO/d/owaMxYcbNzbe0F4/vQ5w9ZOK21S4kFKvBoCXzg64psPH/FzDx7ztaNTPtesuJ8L62Gw&#10;qJIes96W7jOmqV/2J7t5DQwoxt1986KjwSQyEZPNbHfbN0wwu78QGzarNVECeUgMfW+hf6VQotup&#10;BI/9JNHO9fumRKhtpz7peN/VSchqYeBZFLN2kELRgdDYJDv1hkLqiemSN+5t+OWvfYm//J1v8ZVX&#10;H3KSB9rdJZ0mumBWCGPLqBBKBc7aVRV8XEjwiUfA9IGYSgG1JS3ZThw1seHkxJyynJ2fcbndkkoh&#10;IXaiKDQjL4iEfV4yRrIau6iaUuGy7zm/7Nkh5G5FXq0Y2obsqhKRahFgnrRwsAtVp5yrmZXQqLIu&#10;maN+x/1+4A0RvnJyzDcfPuCdVcuDoWd9eUk39HSua7Z1VVWbePGrXtcbRbF79h5nr+iHwIxpKLFh&#10;izB0ay7aDT+4HPjDpy84jw1DtyLFQC7mFEaC8RhZadWcSataMMYuJ1b9jgcC79w75Y2jIzZ+EivW&#10;oecrWSufSfo2RmcbSf5n73tdetbR7JnUyxOnzcf4TTTlt6QrOHM4GWC8Mn0X08/PH6ig4l7a4t95&#10;/PjXcemiNsY4pJYvntEeSM4qeVfwnNNN6ebNZ43rA0xqBMT9d9sgnH4zk+wELNTIuKMOMRrQDBeX&#10;5MstXco8bho+v9rw1dMHvPv4Md988JAvro54NQeOtz3dbkc7JDOPchB11l/wSuUE6wioIGGXkBqn&#10;Rs321CWz2gd1sWtBxnwTKZgZzKZpWTcdQZVht2M39OSgZsYVojnvCI0bf9cB6eUbN6QqGNj1UL1U&#10;1f4P0QakRfxzQPV6iNAISO45ifALX/0if+W7v8BX3nhCszs3YHCvQqYucoe/gBCIRLM3DD5oPI31&#10;r1kBjP3sS+86CZQ88auqOeZ48soTFDjfXvLicsuugLTmvKVK36KmB6x1t80bc1A9uUUV87vadGjT&#10;kZuG1JiBfdU3m9WCAUWM5sFLddoMssB+0JZCl5KB6G7HW03DN05P+daj+3x+teLe5QXri0vWQ2Kt&#10;4s6j3SFNqS1l0p7Nwu4SElvmi/u0FVxain6aL5qgkCTSh8iwOuZZaPm9Z2d8/+zcgbSzk3s+hkJw&#10;5iyY53sJptPNiaOcOBl6vvzwlK89esRrqxXr5IEKi5laGU9Zn5kqwtr1CtUBMg6Uid9GdVgdG/5z&#10;jgG305TfrXRDMsMOHwdelrqKGcsnVriC+NJeTWl8VyBdXp//mt9bpruO7poOqeBylWoeh8pi4GXL&#10;nb2NIGxnvAsNG4mEIXMaG7744CHffPSErz98zFvrFfdTZn1+yepyx0mBzsOOVNdnUge58/u8EAZW&#10;3qK1c6R+t+RlrJSndWCOU+EBnzjcXKcMA+sYWHcdiHCxvSCJkmOgSATMA7z95+PQpzx/lRfczjbb&#10;T5+krGWMedzmr5rSmD2pDeAogU7gzSeP+O673+Rr77xFPjujKeYJy/LB4oJKjQ0aUGmIobOjrNG2&#10;n4qX17ad7fx8Dma2pcH0kUVq3YTiZ+6z2smcQZUnb75Br/DBszMuUqEvlnd0Z8l5SBZlNVi/jKqE&#10;8a+DqlgIkBSEHMRscEVmXt/HHkd9I0kkkIsi2EZlp5nVMLDZbjntd7whys89esi7Tx7zVhvZvDiz&#10;I5+5sPajsmb+NfGIrRQqU9m/psYx3ql9ZmCLAaNLpTnAECKp7chH9/gQ4R/86Mf8NGXOYmAXAxoj&#10;TWOgbMccbYorQ6Yl0JREl3bcy4m324ZffOvzvLVacW8YWJdCLKYjr+UARxrFQj4bp000/1m/zwBr&#10;BNKfiQ68d0YTQI7Lw4O0BFLm5RMr9wikAvE/fvzKrwMegvbTA9JlmpvoStqxExx0KlVp1PaqJ5Ca&#10;PX+wLK7bJmAmQFFsGZMKsQjrEDkJLa/ee8DbDx/z9vE93ogN94fEpt+yGXo2qbApQlsKIZdxKR/r&#10;8qZKapjkQxlLYZ9pKjOpp0pnC5CtUqhZZ6qDn/mWKeIShGY6UdZNYNU2FvJYM2e7gSE7cAUz7Wc2&#10;8OrSsLqo02CRVXGn04xtWTd77J0SzBt8jA1IC2KnVyKBqLAOgVUMkBLDbksaMlmFFBpS6MhhBXGN&#10;NBskbtDQMqiQgtATSRLMYQgGlJnAIMLgoaITkeR/BwJZ7fqA0BdlW5SdFkrTcvTgCaVZ88fvvc+g&#10;kazmSCXGltiYZ80KPgFz+Rb9WO00qN3JRhDqgk7GLnLpTwzUbMPMvgfBnMsMO1bDjntDz5OUeLtt&#10;+e6br/OV4yOepIGTy0uOdz33EqwThKS2ESh2nr3OzvbeaTuucsicf5yJKALZPBna2f4gBqTdmv7o&#10;mPdy4jf++Ad8HIXLtiG10STYNLh+vACBGIMFTtye0+4uOc0Dn193/IW3Ps87XcejlDlJiS4PhFJ8&#10;w6mWVUDNFnviJefbOhwq2S2r2SjYfEokLuHUlyxoGhI2zS/TTXjiY7qOn3rZ+WAPSP/OE7MjXQLp&#10;FXCb0fLe/NenAqTzHJe3ZpeuPnc1uQRjRjy4VnYANs81rgMqgRXCmsCJRO6LcJoLm9Szzj0rzXRA&#10;WxQdfKfahDkCNRTG9P6qs50zx6E2mjObs2G9bGVTHQe1Em3AaiaKsApKyMkk1MZ8cZ4Nief9wBal&#10;tB052MbNJGfWF6idNxTzBVDdgRmoT4PAvtuuZCnZpEgaOwnj6YPCsL3ko48+4Hvf+x6/9dv/Lb/z&#10;B3/E733/h/zBj37C93/6Ee99fMZHlwMvBuU8C5cqbGNgR2QXWnaxpQ8dOa5IoTOvScEM3XexpW86&#10;+tjRx5Yh2v3c2N++2nI2HWdDYRtang2ZH3/4lOfbnuJxrUyY90lj1iY2dQUfd3WE1Qncx4N4n9Ud&#10;f09Tpz3LQQkl0/Q990ri/jDwOGW+sF7zS2+8zjvrjkep5+TS4sMfZ2WTCm1Wgi9JLDT3NPGZLwUD&#10;UvC1e+WHWsx5PwWTRsVBPkvDTgJ9t+anQ+If/PD7fJB6dtEcYYcmkFI/SsEBIRZFhp5jCuvtBW/E&#10;yM8/eYV3H9znvse2X+VMdKfUVYq29jRpfuQlZzkz3F/QyI4L3vw0aC/vAzQCLXUm2r+9hyvTGL0O&#10;SFVA/sHXvqFSCqUf0GxL3aq8npNOvHUFwCZtxnRvmeYmuprWdVr1hQuqdn/GRPs0ts/sgjGkMdeg&#10;5oyjBmDTrAi2kZBC60bKSpszgaG6HgEglkiDhTq2E0SzupuCzT+zQoj5vhx/zsocKpDWZ0Upku0U&#10;jm/AgvhSU0g6UEKi7RpK7umBXbvmfH3MT+OK37rY8Rsffsgf5IHnpydcdJ3tvPpy2MqhyAxEEw4s&#10;aocCgppNYm17E64LpSghtmR1A3ERWoGQMgyX0F8gwyUh7+hEWMXAOjYctSuOVxvurTacrDYcdS2b&#10;tqFrA42bKoUYaILZJjbioOa7ocWOaFn/qW2KusxjxuNa2GliAM6yciYtH+wyf/zBU37y7AK6tUno&#10;OVOCmcEZQM612tYjFuNoxlFqA66IHXkYfShYYt8MMvBpSqIZBla7LQ/zwKsKXzm5xzcfPuK1IBzt&#10;tpwMA5uUWaVMm5QueYgRhISaP1z3EGaba1Yas2gKpq6pKhefAOtGJ57EfEuYGd0uNpy1LZf3H/B7&#10;qef/+g//a76Hcn68YbdZ0zcNxAgeBJAMTSl0pedo2PEkJd598IBfee1NPlcKp9sd6763uFEeOdX4&#10;v+5yGZ8ao0223Xk2hpeS5yRrX6X9TeS70/QO/+LjaCRR4x7FucjAbc4Ls8S2Samzvhd8TBqPpCWQ&#10;ktWXPFcrUQvn6uQ9+rSBdN6w87zHa46Wrmbfv7dMLmYdbTNkwHwpuzNlrc6ETWGsTWcn3ZP5Hg2x&#10;kEKhdyARGrrQEd0A3YDUm16tUcH/ziaCqmfEumUss23sjCs5G6whgSgRcxJtC1Hz5ZkZ0JDouoZd&#10;f0YOgaFdc9lteLo65key4jc++IB/ePGC99YN56s1ObS2c405y4AyAmn2TS4rVUQ0uofzyUWfqQPs&#10;fnHdpIJ7WIKSM5EMZYDSE8iUYSDnAbJFuBQVQrJwwi3mCKZBaYLZlIYYaNzIuwYHRNVcYzRVPeFt&#10;XIoFXRNruGpEPmgmhYYtDbvYUdoVO4003YqsaiZeUcjeR3VxD7bzXeNeTXv6tZcMSIvbpGodl95n&#10;ZKEtFiRus9uxOT/n803DV+/d493Hj3nnaIN++CGrfsemFNYZmqEQs9IUP/QgkFBy9SUQrO2rtBeq&#10;xOdgpWCqGee9CqS1yAKIBPomcNG1nJ+c8IOg/Bc/+SH/7cUZP1blY7Elvqw2FgY5QRgsSu6xDKzP&#10;z3j3/im/8trrfPXohKNnzznNSjP0FllVQfwkn81ydkRUxfhsrtutQLoEUXysf3ZAWkn2L3rZLP+6&#10;bwK25Fg+fAhITR0xB9L4dx4/+XUZl/YVGJaZzTtp/56B4FThTwNIx5ftfZuoJp+D0nhv8bs2WhCP&#10;uEm0DtdsMo+4jifUU1DQjPZxxfWD5j2KEimD6Ufrue3xNcKskaxkBt5ev7oMmxVQvHh1QlDxAVL1&#10;X3WZhAFLCLa7WtJAEPe8H/zcdOzo25YLEZ5p5uM8kBuTNuomzvj+urQZT/xIXdiNu+WOWu7pB7PD&#10;VA9tElyHirlSi02DNA0aG5LYbnGOEdoOuhW0K3Jsfcne0hO4FLhU4VyEswIvSuEsKWc58yJlnmf7&#10;PNXC86z2SYUXuXBWCmdFOdPCmSrnBPpmxSUNfbeijw2XqRDb1nweaCFEiK1FZwUxw3+dDh8gk5Sn&#10;4uGCffyVOjD8T1XpBEByokmJoyFxuut5uN3xi09e4TtPXuWNEIhPP+Z46LkXAs0wILuBmMUkb2yz&#10;yuw//f34JGxvGtUHuN669t0cOyeWsqs2yVU3dXbAQ7qWx2+8hgLby525WZSGYTugg9L4Jmo7DKyH&#10;La+g/OLrr/P101NOt1vuFTU3fMlPtrl6zBm7QqWVecbjU6n2Cjqj/Rp8KnQlu8U79u5bp07jd/nw&#10;oaW919l/m470zziQXr1iwGgDYFma5ZMmcZh9et0ND5ANBLSejQ82eHo/shiibRxoKQyaUIVGWlZh&#10;RSfRzpvruJsEtQUqWM4h1raIvWTeNvXW/OMgmn2HGKr4UyVJ3ESlkNJgAd1itDhG0pC7FRdBeRHg&#10;w2Hgg92W3JrbOVve1wEpSPVCL1bwgNjSXuvhAquB1gBTWsg5UTQTGlDJFE0WyykISCClwpALsWnd&#10;9MUr6d7nJYidompaaFvoWnTVUVYduW3Jje3Q56YhN4HUBIYuMrQtuyYwxEBqG0rbUFpzWp3aQOoa&#10;UrdiFzqGbk0fO4bQIp3FsC+aMVcLhW2/sxNg3iYjB3lZVSx0htnw2uRSAqRgS+WqzgmudmlLoROl&#10;G3qaZ894cNnz5z/3eX75yas82m5pnz/jKA2sUyH0PTJkGomsupXHyzKH39IIGpTdcDk79lzd2rle&#10;tHK+n15zZrCiz5jIJu06ETtjifkq0Fx49dFj7q+OkMtE//yCJgVChi42RM2E7QXrXc+vfuFt3n34&#10;gMdDpru4YF0yMVXZ0acRNcDwdQu2XeWCSW3Tuaen+nePauE/RTqUXRUeZv1t5GG1p0ac37Q2/qRA&#10;ejWzeV9N96bvPxuQstB1ii4re+XnHYFUALXzz0DJalKXGGPaMUG7Z6txL7uqLftjMINrzHljSHYs&#10;r4L5tWQNNf2uSUdJw8pvZ6erVGhLtRpJ0VLW0Lc2eIsay7ZtRLN55lGJ5NCwiy3b9YoPS+ZHuwve&#10;H3oDnr049DVnA4uxYGrHAke94Wj8PcVvryGhJQhFix+7tUlCxM6aB7FTSPbb3ql1UggGCirBXLgJ&#10;pGh+YM1GU9Bo3v3NLCoyxEjpOlKMpNhQ/F4KQhILJZ1jJIWGHfY3x0gWM4lqmsbccPhprRgb1xf7&#10;GmDkVYMBCTa5BLWYAGA2tHWixSegCqSxKCH1NNstj0vha8cnfOfVV3l1l8wNXu7p8kBbMk02M7tI&#10;IKVESnZKTWLVQWdi10CVlh1A96iCqE/YcJUNbXofucz+N9cDiBZaIkdNy5N793l0dI/+7AzdXhLS&#10;jthvOUkDX7q34pfeeoPXEU52PScFpM9Iyj7J2qpFXPAYFSJiLWuA5Rf2AMj/7pHzx6dJN2ZXsaVC&#10;P7OxcagsBqT7K/7ZuPVcbNe+GLPheV4Hgsvr9lvr1viVQizTHyKpbD3HTsFZYQbQs29TtetsMfs4&#10;wE7XrFKutrTlyKh2m9KIiNtc+maHS2pjPu6zcXo3oz5teo/9Udyko+bt/9lCrS6H1G3tpiXduLRz&#10;hozFdsWjKWNsd10gRkGKHd+ESJGGbdNxcbTmR6nnjy8veb8ofbMi05jKwEuKu6abusZGWj0WLNZc&#10;3kaThUMMzeh7tGrSRX25X+pVW+qbVtr1zgiKOUcZ21MCpXGHKaFxj+oRCa0Zw0ukhCkUjHp4Z5Fm&#10;ZhhmjqQRc76SgvWrWSB4HUMd0wJYDHrU+5gKSjap2Aaf0Gigcalcq37Uw0KPfa8QMsQMISXayy1v&#10;tx2/8Ogxn28bHlxecm/oWfuyvykWXdNOl+E225jzae+bgjlZnozeJomzSniyZ8dqeofKg86yTtZv&#10;6o5ICjZEowikRFMyp6uWR5s194NyXwrr4ZLHUfnao/t8+5XHvL1ec3LZs9r2rLK5RwzuhUocK8e3&#10;+xicJierQe3rOjD2x6WnrSfsauMu6C4YcoVuesTvzeDf2trLMpVv9kCYxrrUf2aAZQb5T+ysvbpj&#10;i9p9eqA811Wq+nfk6gR57TOVbMNmBmmz5NdUazS3mOe9B6jGdf5cXWZPOsuaDxjABqo51CiTjc+p&#10;eme75MXYfsuS4RKDKdyZnVASB9Ap76mdtAKp7wybMG4g2qoDaQXcCNqYTq3mjTTk0HHZdjzbrPi9&#10;izP+8OKSj4n0zQqtO6niBt/C2Ba1DqbrmjVdsLpYGxpoulyMmW3bqaRqL1td4akr7nP1g+oG9CIm&#10;7QbcHCsGNLqjFLEz7uKHCBADE8TAU7F79QSS1dpOzsg8HpMDTfD4OdFPgFm/RfObqlYKwTaXbIlc&#10;7WjdAUgJRHcwo6hFyZylCfXYZjEgbXJhs9vxxfUR377/gEf9ltNh4DgPtGmwUCK1Db3To4iFi0HH&#10;SZdx4vW2rrw4qtsqt3jaqlkS66v5MBOROrDMrtQlxxgE0YSmnqYMnATltaMVD6PyMMI7p8d8/clj&#10;Pn90j6PtjtV2RzcUmlzoFmUR/IerduYFsHR23Wo57tKM/1l6Gw31sy/13Y4d19JdH/MK1Ulr/+Od&#10;VfHVfzsc2A0vXyH45uyUDq3m7osdM5tJlzBppGonbtir/NyD9/Xk7TvSWJ5Pka5rV3G2rWYsY3uN&#10;harhE+xj2iC3inPEsYHqxtt1CeAgXgec6dWsg2pHTM/UidDysphLFW5Ntzu+KwSLihks5PIQhNy2&#10;lNWaXYw8y4mfnJ3x8eWWPHPOMVXYJDX/UWs/S6Bev3kae6IOxsoo46Cq/ORG/kWzSYUxuk40Ik1E&#10;g3m4L/VQBL5LPoZlsc2RIqaP1LE9bSAWL526vaQ7HfBTTxYrq7Ka4EcW3TNPGZefdl2xkzy1s2tZ&#10;irN4diNrFRs5olZfkxWLDX/XI3elcCKRB7HhnghrteV+KMmtQqp1Rm272sZuw4ufTa0lL4xOxSer&#10;EJPvVd2R1yy91EnR+TBUT1FY2wYPuaIpQT/Q5sK6FFZ9T3dxzur8jIcl8fOvv8ovvv46r0tgdXbG&#10;6nLHKutoklbHsvGG/1v7a85CME0G1468P2tU2/Nm2gNRuzJ+d1GkNs3tNAdGFZuRlmBpHels4x1w&#10;3exyfWe8HC3LwKzihvNWw7rsXIK8TQZ7j19Ltcy2769k1Aafiu0E+3LXQpCY2U91P2f/m59IvK1M&#10;WomgrZ1CF/NabhKgUCJoNKDKWhgEchPpu47nTeTDBl6sO37v6Ue8d3HJVqo0aKBrfW1ls8XZPi3b&#10;bhw0auZFmUyRhMbBSuSeqErJqFr9B3WL21ABKlPU0qSSGDTTayFpIUsmxwQyUIJ9chwoTSI3iWJr&#10;YTRkVHpK6CkyUCRZOUJGJWFWsGbnKxIRj+KKuurBDwzgS3SwqJkjrytoEbLaCaWM0Afoo9JH32QS&#10;U600WQhZ3BWhHxEuFrfrtG047RpWAh2A2zrkECghMihoUAvRHTIpmFldFnc049JDDSpYT8vVjS18&#10;w27qoDoBOyRX/f5sYlYVj3Hn+n7MVI3sjnaywmAx64/bFd2ghPOe5jKxGmCtkY6A5EIaEilnW0kE&#10;OzqbooevrhFDnV+DW0IgxgWj4HzN+L+Nlrz5aZOV65OVbU7B5au7Ysj1tMhglNS8AW9qEBu0y6uf&#10;Dd1UjruSMYhLR84wzu8jIItLodXhM/UZ36mQKua4Pql6/ZykY9vpduHHgFvdQ1ewI6B9EzlvAh8H&#10;4X0t/OFHH/M8K9ptKHW5PivzJ5msTPKsS0cXiUrB1EGuC/N+VjUHFpKL2dkWW/KjtpFDFLMLrZOv&#10;TtpUMD2kikO3uAG9mERmNpVVNq1pfSrzcgRXB9Sz79PHD3H4p5o4mRxh9rNgx1STGIAOogzm/B9q&#10;nxQIxSa+IG4enwc2MbCOgVASUszNXY2wGZtI9lhLFRmtjjO7xFlb2+aiLTanu/ZOYX8JXWmc9GYT&#10;YL1eskFZdMky1Mm9bpglpctCs800lwOrIdOVQpPVnaiYlIv7Lc3B7F3H1UPlrVl56mrlzzLJS4L7&#10;Mu1yLE2j7Q55XgtBPgMdIpO47gJgxty3pbqJ5ky0pHnxrktzZxrXtaYTrcsqMWXAqAu1W5bWju8Z&#10;kNqGiA/jGeDax/EVrMXrM77OMxtBO2+eaOnbNS9i5HvPnvFRX9hKQ46NmzvtM3llhvHaNX02pzoh&#10;1Mmh/jVG9JDD2CZKLNBkpc1Km4qFCS52uCD4MjurgbC5HzRdcM23MoCtICq3uu5ahVCEqGLPlqpy&#10;MZgRMKlMgm9I+a634iBcpjDEY4u4FOV/1fspj8eJbZVhenJmap4KeAbygUyUYuE9KFO4EcV1yfas&#10;mZZ5f1sLjmWv7Vz5x2je4LXRvV+qzr6qi2ZNWBOKVC9R0IQ4hqIJxfTuTYFYzAdqlwvrImw0sCpC&#10;ky1AX+MergjBnNbUlZ3gsetNWlZ8xh8LeQfm+qeRxrG5TxOQXpOg0thGB2js9gWQVXA5NIsuaZ8R&#10;fjY6BJTLK8vfdyUd+cUYu/KtVBC1TT5jJW8zDWquzcL+6Zm59DEu3kadoy/dXHoqYr4vQ2wsBrm0&#10;DM2KbdPxYVa+99EzLoKfRdfJZd1I3q57vF776Jr+mQDdBvkIWmJG+bYZIoRciKnQpsJmgE0qrFNh&#10;k4qHEi407jHL4thbGOI2K022pbNJfOa8w0DT9oEq2DZFLPRG9s/smnmasvYzPpqWmhNjjeg89r6M&#10;9XIduLpKqi6N65LaEVbUVwxY54rYqmEoA0kzEmWC6eB5ZaUNrTlrzkKTbTMrarRlcP14p5gu3shK&#10;av/NtPOo2CRmm5++GphLiCOP+iQ/H+hq7WqTEa6iKDRFaRVatU1OOwvnNsU+GfliaxrwIyON04GX&#10;/zA//dNOtUkP0f7672egJXjNpZ+70jKPT5s+s/yrX1KswjrXx7p0U6TYUbzlszhiudRpkqsv6QPm&#10;fCIKeTRWb7kg0G/WbDdrflqU77045ycpcxYa+tCSgwW7G8fkbLBVOliOa8iGSbACieniav9KSsQ0&#10;sBoGjofMvSFzr0+c9ol7u4GT3Y6j3Y7N0HOcMscFjtRCWa9Sps2ZphTakmlzoVED3aYUWi10pdBl&#10;WBVlVZSuwEptk8c+SqOZoImIxYQaSW3Hvq4RxsgP1QRsFPZGGNgDsjoh+kOMcO0rMA2CtpFLLZzl&#10;gS2FFIPFAQgu4ZZC2zQ0UkE/ErQBFYLrdEcgx1QedZle/Hx/1cUrs2X7WK4ZeaCLOeiKT6jZTRxt&#10;sndwLbYZ1hAorgstyaT26ltVS6GkBEVp/Nr85VU6n0+6XFe+a0DoOvrMxutLkUv2I4oeroT8g699&#10;XTXbaRnJajMQNgNNS4zZAzNIrjw3b8Tp/rTBVBtkZORb6DoJaUl1Hr+Oxnzca+910teh2WTJGPNr&#10;k0wJYGGIpQ48ZbT3s8avu9I2wIMyLnXrQB5BE4yJhZm9KQwBj60j7IJwBqTjE36iym8+f84/evaM&#10;90PDhxrpV2tyF+mDuckLWpe7+zRvB/GjsVeoWmm45JVKQd2kJagNxDD0bHLmRJV1zjS7nS2jfWnc&#10;i7ATSL4MtAMCVi9bHgbKGDfI2sBw36ShxnV5BnK+Wae2GigOZnWiKsFOcpUQATN+tzbOiJ3cN5AT&#10;jHvUjgvLeNa+8rR7YdK6aHV98LikV0IpdJrY5B2n2zO+3rT86ukDvtR2nG577qXMJhW6AVa0aM4G&#10;dALJj29mH0OFKurZ7jjOY3UTaj4BVrqiuvEDHXOqTnHmK0UDVgP5Mb3Y8WnFdKqTTfk0vqx4Fom2&#10;1LGtE9dUqVXUeG2yjR6TjDQHSEu7d3uklwHS6/K4niYV21QP8Q8uBjkzBltp2FMYR4zY5v47RiAd&#10;Bt/hM4BCTbc1pyUIzYFULMGYzsxLJpp3ym20fM91dGcg9Zg/nxaQUhkLDEhnOjNDAgMx07UZM4mf&#10;6a86MAPQYIMpgjbYwFEDtVAsnUpgCJAaYauwDYHhaMNHCL/98cf8k+fP+KOcedau2EXz6JMDZkQe&#10;1Hewqw5iImuGqT2uawMDLXs++/I4ii392pRYDQP3s/JQhMdNy+P1igbbJBqKcp4GXux2PN/uuBwS&#10;fVES5jOz+s2072bvWpyXg2+/NbVt1Tayalyp7INUBXJUciOkJjI05opPg/lNRcVNlgxI87SP7GBq&#10;y3XLa5oiJz4xy4Xim12mqhaCKq0OrBg43p7zZt/z8+sjfvWNN3h4ueVkO3CalOMssEvE4uDloW0s&#10;Yq3tuFc7B3ubgaiVxa/NxlndlR1tT/1vLeccMPFa1nzGGmk1LbN0uZj9b40VNoLibHzZq01StqYz&#10;IFXP1yYbRlAa63B1uL00kC7rdIiuy+N6+vSAdJgDaU7J4m47mCrQ1IZcVsAuWkd4Rb0LrCjesYca&#10;4Lb6qprt213ozkDqoG54MD1RmcAA0AHD6VYgHU26fKOlDnYRlEKOxTzWm0A4W/7bcrNIoEdJXWQb&#10;CpeSKKIEibTSspJI66d4dqLsgnAR4UyEpxS+f3HB7z97zg/6no/bhvOmo8QVg4bRMgCxQWMTiFfY&#10;amL/ziYW8y5XGcsGsdTf9flsvuxbLaxy4TgnHqjyVrfmzdWaV1crHjZ+Ztu9N/WlcDlkzvqBiz5x&#10;mTI7LexKoZdCXzJDye5GzosoNoQjQqvmGar1cNN1UijY4NEg9KHw4e6cZyVxETt27RGpWTEEcyMY&#10;goFpygM62tLKCKLBr1T9tdpePoi4famfD6rNoeJmSplGB476HY8vL/hyCPy5N97grRB42A88HAqn&#10;A8iuJxRrZ8vCD0lgdqPF2wqx72qMYmXR2h42tusR3CrVz3XhowLAAXLqb8tbDO6g6n7F8i7FeFVd&#10;ZWMTvS37bcL3/ItaDSqIYFIs/i7FOwWflA4MoknidloUc05LibTy6vI602uvpTperYw+mG8EUl+J&#10;SA3vMpVbEbNfVkVVSMgEpCVnM60pxRrQbfCWy3H1xp9fHQHT2NO+31Kx625/JkDq1cfbb0ljM94C&#10;pNTrDjRGBqSNByEz5lZSKAyiaLCYSAxqN8WONg4x8iIUzhv4SX/B+9tzchTaENk0a06aNRtpUQxw&#10;twHOovARiR+dn/HDiws+LIUXseGibeljpGg9CQQSrXSH+sucYSyBdLZdXiVRn5WNF3yDSAvd0HOS&#10;Bl4R4fObNV86PuGtzYaHQWh3u9H0KUiA2KDSkiXQF9gW5bIUtiWx1cwuD+zywJAzPRbDitnGVqcW&#10;4bNtIm0MFu0zWKwnBDQGLqTw4/OPeW+35QeXOz4ogW13zEWzojQrP3pZyCVhZ65M2rLNHoMXvLYZ&#10;G2CNmrf6EvyYqBVoNPw3KbmgZeC4JB72O94Yer66WfPu48e8HSOPtgMnFz2bUiCbKZhtarmBKjVW&#10;lI4Tg/2dJGPF+K0izqhLtT/70qyYqz8WAsNVciB1Ujf5KvbopKLyyd+e2CfjDrtaFSB7922g2PcD&#10;wOfzyo00f24+Ng/ldxOQztOP34TRHechIK331POu+dtvH8fXA6mDqDdkbdBKstiwWJIVoxZkeXef&#10;bro9b7Sb6E8DSMEktXq/VIkUk1Kg7s7bknNcqmaB0FIkshPhvBFerCN/+OIp/+Sn7/P9swuK+9k9&#10;alqOw4aNrGhCpATom8jTkvgg95wF4UUIXMbArrW45an6CpCGYOIlOBMs27MCKbM624Kz3re/Fr3T&#10;bVdT5igEjlLP8e6SJ6XwpaMjvvXkMa+JcJqSRVZNPa3a7rxJ6BGVhiKNgSnCIAFtTDeqjXhcJj9E&#10;EOousRiApGzqEF/1mMTkDOZqgaERhk3Lh5r5r/74h/yjn37Is3bDi3ZNv97QY0bjsWvRvAMx3fG0&#10;H1BBzJbaCAR3b27gZP1YHEgrpwctlDRwJMqDnLh/ecGD7QW/9NYbfPPBA17pE8dPz7gvEPJgpkY1&#10;oyzIGKzLWj6r0nQNKSdSSrbhEwLDMJjJWGhoYsuQk/XbDEhtsE961WWf79FcInVQq/pp5kDqk+p1&#10;Y8EcTTLWYR8bpjF3CPheFkjxOi2vVboOl5bpx19/0kBanx7L6XqUqZlm6fY6cNpsuq4jllSfvJEJ&#10;ZjSBwPXvsDTz0vr1A+nrbmYlXeiJKgXPrqCj0j8AsXZasL/ZtFYIwcJdxBV903DRRD5uhe/lS/6b&#10;937A9y7PeBYDO48j3tDQlkibzTwnq5Kj0DeBXRfYxkjfNKQYGYLFNyoeKTWGYNE555OC1BJe7Y/K&#10;nHW3W2BWYz+jDawUusueB8OOJ3ngi6sV3370kDebhgcl0+4uif2Wrp7MKRYj3UBbUGlIsbr1s0FX&#10;gqAOohrsZFER98Wt4mfnfdLKrv9TNRb0UzyIu99rI2ddw3uh4TefvuDv//gnfLTa8LRpSOs1uW3Z&#10;5YQ7+7INI9d5gtuLzgbNnI8rmGbXLdq620E4K40mjoYdp33PA8k8yDu+8eg+754+4C1pOdpe0O0u&#10;6XKmKYIk8yZWoxKIBN9pN1+z4KqUkg3YFfOlK3bSLec8HR12SbqW2zV71q9Lxp1Rret0wXp+TqNq&#10;Z0bzkTTf3rqS34yWYHZXustz172zUs3jSk63ACmYnwYc9G8EUhXi337y5NeLn1LBmbZmN5Zxmrz2&#10;Buh4af59bwDb93pFR73iYap3bkozp7137d3Zp7HB5teWF64hYeqFg+WaDTjGBjfdimAbdtUhR4+w&#10;bRouNis+bAO/+fQD/mB3zk9D4PlqxVnbcR47LmLHNrZcxpaLpuWya7jsGrarjm3bsW0adqExB8pi&#10;Z9gJEILFWyd4cWr7C16T/f7YJ5f4YG/qEAfGLitH/cDJ+QVfWm/4+YePeKdpedjvONptWefEqpor&#10;FaVTpVPc85EFCQxqO/1tyXbfTZjanInDQDMk2pTpUqLLiS5nupRpk31f5UJXMp3ajvlKC6uS6XKh&#10;3Q3IMNA2Dav1hhAbPjp7wYB5MB8wNYtNHFZfxgU048ZI1TlOgDH9a1LcqBiY1kQeBUCCkDWz08z5&#10;9oJcMpvNhtCYsxuTvhtKaM0ZtzvAHkJkEKF3n7hEP01UbDXQNA0hRjvGOnNfOJbL+W6Py2XOm/tU&#10;09fvtc/DjD+chfbyrFhb/44AM8vv06SD421JNyS5Hoh9ohqfrV/mF403qi4ab1/F23Usm4kg8T/y&#10;4Hd2YPcaIK3fxTNZ0F66xX2h7lAfvj8n8YLelOYKSV0KLgqyIAPTKcGhpMs6w1Xpzb7Yx27Ztfqc&#10;MaYp2kN9JgQIDbsmcrle8Wzd8f3c8w8/ep/3Bc67NZdxzS529MG8yA+xYWhado05Me6bQB89TjmB&#10;ASFXj0jBnVWESRq2fjRpUFxvuizrnKY5eV8CDyhNKayGxMOkfE6Fd++d8o3jEx71Ayf9li71I3Ba&#10;CA0zlo9q6gZhmonFTeVHZ3jFohEEVYsFr3avUQPwkAuN2u8GpZF6Ft0MyaOqeSdyw3wKxNiwXq+5&#10;HHa8uDhjmwY0ijl1FgO1eW1rFxuIumf5youeCl8OW//OWqiYWkd84BYsmuc2Jy53PbtdInSd6Yqb&#10;htysSM3aAvo1nXn0X3XsupahjeTWVR7YCaS5CVPRYqqPxtUOFShGIJ3KVQHS/vWaOHrUCaFeqyAq&#10;dWNy1i5z/eccONkD7tkgGekQl30G9AleU8dxBf+pP2vlDEbH+w6mUy2nXXuAjJg/Ur0DkFqbHy71&#10;/Op1aSrddp87plnS2BR3eNaY5SpdqfOh375kWnbC+Gw1d5o1exahtB39esXZpuNHJH77xVN+7+w5&#10;z5qGbbtmCK15undbyBwiKdqyPYswiJLcbKZg+kSJ8/PkYp7rsQ2N4Lrbeq+WdFmfSjZgLYHU2VyU&#10;BuhSYdNbQLefO73PNzZHvFYS93ZbVv2O1sEtZAxAi+n/aojj6smpTsL1ay1PcB1z43GgAs6HMy9I&#10;wVbzNqxV3aennfsXNV+iq9iiWUELbdsQu5anL56xzQPaNJRoS2Otu97G1GN/jqBRC2YdOv5X7XHF&#10;QYdaTmswW+oFITd2gOJyl3h+dkmSwLYo56nwIsFzDTwr8LEGnonwTITnQXmhmVK9dqE0YpYKms1J&#10;jOL+AWPdjPNVkBXTydu4/hzJ4HISxaZPPRAwcYhPGj65WBsdNmWa6E8JTF/yFSOI3gakMwnqEJBW&#10;Ug/HHf/2XYF0Voglza8eSnPovsx2jOd0HcjdRstnDuW9T1ffc7DOi9826Pyq+Pnv6lpNcCCtimZz&#10;yTYgDE3DdtPxPoXfefGUf/zBT/kwCGcxchkivRhoqkTbfGnM04424pKmL9mDhRihad0fp4zOP3SE&#10;At+Rppo+LWuxTyJ2tNUAwUAB/xpVWeXCyTDwKvDdV17hcwHW58851p5m6AniRty50EnjRzvthIFi&#10;trTFdes4MDahQapdra8o7DiiIuZKy695mioXqbnAG0EWoCj95Y62aVyFb+hWQqE0whblPGcGBA2N&#10;ecWqg8P7s2CmRrUJpK50ZjxgR1RmIArEGEjuBStEO49emkhfbCOSEPn4/JKfPn3OT56f8aMXF/zw&#10;+QU/eHHBH52d84Ozc75/9oIfvHjKj58/ZVsy0gRWbUsnEe0Hk9bFggRmMVta77hR3+wXDnBspSpt&#10;ej+PV13l5v/h9Z/rBZkBi/XZyOpjfvXN1jI15+vKcne6jXdf9hV7+fnXG4G0VnCsl18c2/0TACnL&#10;gtRrfv3QPZgysz/25bq0y+uHU12lZbplPkua2GZ27ZBOZcYlVs9qTG6DvKltNg5MHUNTBPfJOQQ4&#10;j5GnjfC7L57zj376E/744oxdt2boVvQxmm/RaHpOA7NiAfp0QDWDmbEbMAUh15NQ7q4v+vK3FbO/&#10;NIXgdBa71nXeLuL2kst2wAeXVv1o6jkZtnz+aMU7XcPjkjgaLonDOasWMgkEWmnGs+RSDHRygCEW&#10;su/QieIORCq/mR7QJMsJOBsR24iZd4EaMgdM1x6rzWMIhHXHrlhsqYAFCUwl02w6XgwDH11c0IdA&#10;aky3bKd7aoz4CtLWFhaTq/KU7KlIUJ+srPHJJdF1LSKQUk9oWwZfhRBbNLbsCpwTeUHgYyIfFuF9&#10;hfdy5sdpx4+GLT/ut3xwecnz7TlNG7m33rBB0L6nk0AbI4gy5EQuxRyQ1A03K3ptJC+4l16t3ILz&#10;lff/LImRTJJ68Vm1gqmKT3IsJ5caA2G6Jn4YY57qZ6XlWJ7qunf5TvRpAilihSkz1dis8hPZrtQ+&#10;uNRr889L0Seo/G30GWQ50rx+urDbGzti5N39tKlkkmZC05hdZ4ycbS95enZGkci2T/TZ/HimUKZN&#10;o6jmds5DfVgkU196kwmYH8wmm8uzTYGjLBxn2AzKKilddQxSlMaBtoZRM+nOPwGrkS+V3aLR66JQ&#10;srmKk8JrpxtWkolloA1W3yENZkRe/Hhhdhd7fsTR7C+toaSqcNXOoJtUJ0QJRPFzdL5sV5/YqwOT&#10;uvFiE/507FHHc+nm6b9VZZUH1kPPack8FOG+CBugVbU4S+MYsSFUq1rLWCVyu+fOS1Qc+N2hihv/&#10;xCjs0o6kmbhaoSF6PKmGPkbOQuR5t+LZ5ogPNyf8dHXET1ZrfrJa8cF6xQfrNe+v1ry/7vhg0/J9&#10;LfxRv+W9tONFA7rpKI1JvTlnxC0z6qbYYZrx4f7PPZIDY2cOzIcem9IfususVT9dWoLpz0KT0PfJ&#10;8hxBVk2Xra73t2suIeBAe207OdVi1KJcBdSrhdSD6SaaN1ZNdX3qieo4uD7toTu+K7d35Wo+82vT&#10;PZOkRtyUKkXut4qi7tx4oAuwFjiJDSexoa1HHT1etmXmUTv9SIn4JpJJlsGAAuhSYjMM3BsG7g+J&#10;0yFx0g8c7xLr7UB32dNe7lj3iXVKrHI205ucibmgJbm7NzOxaYIiklE1g/UcCllMsogF2qIcCdyL&#10;DRsCMQMlEKSD0hBLSyyN++q0eueYGaLlZe0lSGk8qr1FtreZQ7x+5u3ejonaLK+YZD36AXXjQ8NY&#10;c8as7j0p5kBbAl0R2pzp0sCmZI6BkxjZNNG8TynmH1ULUrJtWGH+VkWqbaS/p1iQP1TM05JpUEBN&#10;OrZ5z3btC6CxpcSIxNbiSInQR+hXLf1mzeV6xdmq42y94mK94nzVcdF1bNdrtusjLjYbnq1b/mi3&#10;5ffPn/ORFC46s5NNoubCToKpduqkfmg87V2qJ4zsM/1nNB+/djLKK1jDkTuvj9wvzu8jEC0/roc+&#10;MP5/FrLFiL/jpUXS/TLaBDxdr5PG1dbZJ6FuMtlnnDCkLu2LmlMFZwzxl9Udw+vo0P393/7Cqsg+&#10;1Okzqs9eYY676E1n7bpMe0MVjA4VqzLLwYfNMbO4f0lfbFpHj/08SXtZMzGaJrV4RMznw8CFQGoi&#10;JdryMggmjamCG2MbT9txvVZhXYR1yhynwv1SuF+U+6qcopwAR6pssh3hXBd1ybXYLrezooqvRdRO&#10;ssXGvPygJkGmKIDSaGA1FI77nidkvnxyj9doOR6UJmVaiTQaaUpDU4LFmPJjlUPMpGgnbQQIJRJo&#10;zYs91c5Vx46zDTT3ti5m6SBiIGrcY6BrTC+urzRfohF3S1fs2GbA1Ct9EIau4wNVfjwkPkqFXdtZ&#10;oDxwI/8Km2r9KNaXQXDnzCYxC2LqB5QoOp4EE1wdI8GiJMy5z84MINEcqQxq4WFKDGgUkk2ddsY9&#10;NuaXIQp9v0Ny4v6q5bTtWGN+XqlAGjxE92ycVPavn73BMPvMN1GuUgVM+76fn1FVYY1A6mNkkpAr&#10;2Ow/s8SJlyED+WUNZ/U7hBl4Gf0z33RV9RVXrQOHs56u1wuzTUqvu7GBGpCaM4jiSQ0cFAPSm+hQ&#10;4xy8Vv/KdP9gugPX8OuH71ylZTswb4dr6NDt68oC85e4pFUXyq5bGjebNBOC0LUr+l3PkDLr4xNO&#10;HjwktC1nu627N0sELUSJ7rLMnOlKiBZCOpubuVXOHOXMA1WeaOEVlNdi5HOrFW+tN7yxXvPmasUb&#10;3ZpX25ajPLDJiVVOtCUTi00Aq9WaVLKdkIkRdWfLIhYTqojxWSyBZhjY9Fsel8xXHj7koUY2KbFK&#10;hQZFkkWXjGo77qgFjDMv6jboBDG9qWkfrQk99LH1rAFkmsVvUuzkkelw53Z/3tZ+winWvioyLrc1&#10;KjlCH4TLtuUDhff6xIdDZtetGEJEHQ8MOizSpmmM/Y3RoMR4z9QKoWQ6oBOImtFsoF1ZpWQl1aPW&#10;CNGdKatCnwuDuktF90ho9TDwtlhWVscYgGGAiy1vPXnMukAc7DRTiKanNTWDz4cHWfXqxSnd2Jjj&#10;r73vVx8daT4u5jpU5ouyz4T2y7x3+Toay7qob2Wmm56tJPv5zNvQoNt4Nv7tJ09+nQWQiiP8JwFS&#10;Dl0/UO4raZyuuz5Hw2tSGM06dqz+jQ8cLh/XlKUyjlKfqbOxpVXMBKYuzVElDQNd7OiajlJACDy8&#10;d5+H907gcku53CGpIElZt2uapiVlpd8lIsImBo4V1n3PyW7Hm03DV0/u8e6TR3z7lcd84/4p76xa&#10;vtB1fOX4iK+d3OOr9074+sMHfOnxY15Zr5Ddju2L5zRtZFcygzC6tEtuIynBDg5IMT1gq4EuZTZ9&#10;zwMtfPHhYx6ocDQ4OEshlESkEH2Gt3axTaYiLkvWGEqjwGPLTamS3nIAiqUB/CSSb/9TjeZt+WnH&#10;cmsH+wmkmMkBUgjsYmDbdDwl8tM+88F2YNd2DLE1W01h3LQbJR63yx3yYBaCIjQh0JBpSiJqoUmJ&#10;mAdC6l3Kt7HShEjbtjQeeloyMJg6YLSKCIpEQ8DaVrXdtVgYmZIy6bKHXeZe23LadaxD9GB6prc2&#10;YX4+sJd04MZ4yeu6oMrTd6Xr3/3pUZU064RrP9ybyjXvn8um0xiuzDd76Jrn90gqf9mP/cmonvb1&#10;k017QDoy+1WHJUs6BDTcdH3+/Zo019E8/V2fHKt/xweWyQ6WUWxZoLg+WcNk7O/Jq+qvSg4W4sF+&#10;i2+uNCKsEU7Xa47bjpAKabtFFBqxUSZqoTq6NLDe9TzMhbdXHd98+ICvPzjl7bbhiRbup4HTYce9&#10;3ZaTfsvJbstpGjgVOBFlE+C4aVg3kYvzi9ErlUpAQ7SQya5rBJslogoRpS2FVRk4QXn95IiHEjjK&#10;mTYnOjJR86hjxFmnusSbhoBJdeLtp4uz3ZVsAjTEsf8mXpzrrWxradrht2cVPAZ9Dsogga1EdqsN&#10;HxThR9uenw6Jy7ajj5EU3MXhKFnJFDdLlCZA0EwsdrJqXQrrlGh3O9rdJd1uR5cSTU40KRNzHuMh&#10;1ZAojdpxBFMVTGFmlDyGXBl1dR491ILTKeuirIaBcHnJq5sj7rcdHRC1QE77wHKQDtwbL+0/uwcx&#10;Bx67juZAenBpvaCXyPoAzcp8o3pin66O4dnvxa0RtOdYI7NxzVzasi/qavMFkNpAr2nnQFqLPn/3&#10;1UIa3XS93rkuzXX0SYB0JMEF8ZufPHR3Wc7qtFmwPE3aGu/CCAj2y2Ux2xUvECQQBTvOmAsPjjbc&#10;X6/ZxIZOhN3FBbnfEbTQqtIOPfdy5mTX81bX8K1HD/jq/Xu82UaO+0tWF2esd5ccudOQbtfTDT1t&#10;3hGGHSH3rKNwb73ipOsIKH0/kIbkYYcjhAbBQhqXUQIAtBCxI5krMqdNw5PVimOBrgx0mohk83ql&#10;DnUSZxtG3hC1MWbt51sa/q6p3Srjihdib1PPUvkE5cv6em0EKjMPs13zlt3qmB/2ie9dXPKRKudt&#10;yy4Gj1Yw6fOqiVAAD72R2KhyrxROUuZo6Lm323GaBh6UwkPgFDF9dEo0QyY6oMZsdq7GcpPTZK1S&#10;MxYNFp30dmZeZLGs1kVZD4n1rudxiHzx9CEP244mZ0LObjc8H6mH6MC98VLtF6O95j3w2HVUgfQu&#10;IEpd+r/cK8bE44oBXgpIYTmGZ99nX+d1qOnH52btZjw+XVTM9eEekKrb8dUOqkBaG2B63L/X+7p/&#10;hn4JPpXqMkxk8uJyXdolfSIgFf8s2v26dx6+ajRv1NqOpk/2E0Rzxl6AqPqmhFj1wSWdFYVOlHUI&#10;nK5XPDg6gpwouy0MPU0aWPUDr0jgrVXH1++f8rXTe7wa4Gh3Sbs9pxu2bHI2CSbbMc1WCkESlIGg&#10;mTYoKxHWIXJ6dEwaMn0/0KfEkBWNEZVoFgSARAFRsu/uRyz0cKeFV46POW0iq+J6V03exLYhoMEW&#10;u8VNdGrIExtAdde3qkfcGN8a2NptzryzTeKJDHAEs200b4FqAZCj+YksEhiajsum40W74g8vLvnD&#10;iwuexsBF07ALFjF0fM9MpRWz2rn+3ZbTnHikyivA6wTeaiJvrzre3mx4a3PMG5sjnnQtT9o1D9uW&#10;4yC0KUMaKDm7b1Gra/GoAeoHFMDMtcRDGDcKjcIqZVZ9z2a74zHCu6+8yhfv3eeeggw7Sh7GTV47&#10;GHAdHbg3XvJOcKrD48bsDtBN6aswMX/VmH5574bPCFwyy+glgbRSnbTsx6F7+98PA6kJDPVecfO7&#10;PSA1Nde0E3VoaT+/cujly+9zOnz1+vRz+kRA6iQHnjn0zqtXJprSzySmffj0edM6uQKoihJCJEjw&#10;XeBMFKWLgTYopd+hfU+jcG+z5u3Pvc6mayiXF3B5zn2BN9qGX3rrbb756AEP0sBme0m7vWSjiWMR&#10;1hIIQ0F2hUYBj0Yf2kCMQu57yq6nVYvPc3r/FBXhxXbLi2Hn8cntjPe4Wy6KSjYPTJipUFMKj9cb&#10;TruWtUCbE1LMv6fp68QcoYr5RbXNJte/irGhWGPa6SJvu9p+tgw2qiow8TzqBCxjXj5RuUF9oUA0&#10;VUUOLdum41nT8F7O/M75OX/U73jRtWzr4YdRteC2uihNqcdhex4MA6e7Sx6nxDvdmp975QnffvVV&#10;vnr/Pp8/Puateyd84eEDPn//AV997XW++PgJjzcrYt+Tt1vb4Q92hKJPPbjT5IIhSpAwRgBocqHz&#10;jcT24pz1xTmvi/Dug4f8/Btv8CQIq5QIQ0JzIgb3o3oTkh3i5vHS/ogwr/cjU9+Z5t6frtChvG5I&#10;foj2Jd1ZmX9GIK0T+5LEeWz8XQf6rN3suSmdzjebzPuTeQAXHEjr4BizNdJZe0yZ2VJtfu0gUPkx&#10;wWWelcQl1UPPciDPw6kOkEsFtV04kJddnD4H7u6BqdTFoFemDnzETGQQPL66kFKioIQYIYo5Ci7J&#10;gpEFaILQiCKaKcMlj0+OeOP+Ka+uVrwigW8+fshbXcdpv+Po8oKTktmoRecMSQk50GpDqw2itgPc&#10;R+yMOYEmth7TvHC0WlG0EFsLSfJ0d8lFKRbDPZotJ25DqlJmFvSm/1sBmxg5aiJdMechIZhkZTso&#10;YiA6Y1gb7y5FjvxiwCuztjNA8/4CW8Jbw8+7ZvxmRkxuJyk4iDbsYsdZ0/I+gd8+P+N3Li/4cYDz&#10;rmUXopk/jR2sIKaX7HLhKBXu9z2Ptxd88949fvGVV/jm/fu8rsr9ywvubbccDT3r3Y7uYsu674nn&#10;53TbSx5I4LWTezw8PiJS6Pstu7xDo1CKkPzcA2pt2agQU6bpBzbDwIM8cG97wRdWLd994zX+3Ftv&#10;8jgl4vMXNLuezk9z2V7LfAL3muw1kt3dv+bpfErTCqJYG1/J8ADNLE1vpjvk9dIkei2IHr66T+KT&#10;7p6+/bZqi7eN/7AnF0AKxP/QvT+ZHSF7QHoQbJwsf7tfG3Z+7dCzIi5d3FLrQ89y4PrhVDfT2CTX&#10;vKPSobtzIHVFxf6Kw3eTYUQCmxhCRILpH83o2aFELRZ6rNEISiL4CZw1ysO24c2jI15rWu7nwvEw&#10;sEmJLpmT4Kb4xkZxo3VXM9QjpEi0pbrrE1sEcecX7XpFahueDj3P08AQA9q1FAmkNJgf1WhcVrRQ&#10;1Hxvlssdm6bhdHNMKxCxgwKIKT7F17KTLaEtb/Fo8+ItZBGUjNfqsjpgruiM4euArzPUbLQYAthX&#10;seO62jQMTcNlbDhvWp51HT+KgX/44Yf8Uep5tuq4bFuyTP5Qrb/MZKopZpt7uh14tNvxC08e8c3T&#10;U95ZdTwphZPLS453WzZ9z2oYaIbBNtySWTCsU2GdM2tg07UcbTqaLjDkgYvtFo3BI5raJl6nsEbY&#10;pMLRMHA69Dwqme+8/irfef1VvrjZcH/oWW+3bHIxlUEu1tZ14vHmGGnvQmXK+bVKB56+I5DeMnQn&#10;ukNed6WbhKtKdylX5atatios3pizeNv4j4mD7bq6M/DRjd4IpA6mtwLpvAAL8JTZtfH3Hs2qXSs2&#10;TyRuN3iAlmW6JtmtZIN7Vt4FHbzm764aTzWrRe+ceiLJ2g/xpYmIOXWeL1sFiw1fc9EqZbhbjJyI&#10;KbFBuN80bIZk4Yuz+fqMxSSoao5u4OXCY5U2JBBpxkMDtosMpbjH+a5haALPSuanZ2fspCE1rdk5&#10;FjMMz+5NSsGimuZC7gc0F2IIHK03tG1jbVXtGn3TRLAyifd2YAwjZe3m9kAVSAMGwlWKLeDSgzk1&#10;nvfB6JrPPeSnYE5hLmLkrGl52rb8SOAfnz3nd87P+KCJbDdrC8fi5k2Wt60IohQ2KXF82fNKX/jK&#10;Zs0vvPKEzzWBB8PA0W7Hujefq102/XZUpcFc+XVAV8wsKqSBJsDRumO1ahGUvu+57JMNOC3ElDgS&#10;OEp2Iu0VlC9uVnzjwSnfevyQt1cd91NPe3HGKg2s3G1gKDYmg7ftFdpjWv9xiJGdf/cv3RVI75Co&#10;0kskXdLesv42sLuOajXF6+fXam7q/HRr3uO4n0irVOobp1eBdPaiJWjVa/XlVj4DiL20CxCdfl0F&#10;UCuMD6qasnoKuqZvD5ZreeE6mhXIcOeahhwrOPsoMJ5uMCqCBU2TApOPEMuitpVAUdftiWUuoaoG&#10;xM88WllwwGkwP5uxTyb9lGJn5t0m0aDEltP2bT75BEIxgA1qEmNUO+pX9Yo5BHZN4FyEHzx9xqVE&#10;W/a6SRRRGDSZWz6xk0OazKnwru/Z7nZ0qzVdtzKv/Jg/0FjMn2jdba+ta6W0+haxzaja57MuMRD1&#10;5vB5Yc8IPYiMEQBKCOQYGJrIZRs5a1uer9f8SOC3XjznHz79mPebwMV6ZSeaXBoliOmrKbQx0Bbb&#10;IX940fOF0PGdV17l7TZyb9ix3u1YDT1dSbTFTojVtjZ3CD6xuapFPDZTDNDGQNdEVm3k6Ytzhl1P&#10;SIk27TgumZN+4LUY+fLJCd968IBvPX7Ig2FgfXnOqt+yznnMM3j01vGU4CHau1yZcH6t0tTilUcP&#10;pTu4ISy2CriJqgAxz/Panf36/hkt0y7fdjCncaxN9TKdff3sZ7R8w/Idc6ppjScdq/w9irXHFSCl&#10;NpwuGtBpLGj9HNCjzp9blP8KLdP6xavXFrQs23XpbiO5DkgP0Fjz2bttiTgtP6UmAVs6OBqMy1Ss&#10;29wnif3yBgyYpYQ5GHFnxqq0xXZ0m2JmMjVWfW1dwSUUsbC6BqB1gFj9Am7jiEnIOUb6ruO8bfnh&#10;2TkvRLiQhl4a22n3+GwSg9VlcGk5RogNuzTwwUcf0bQtx0dHrJtoTpiLOWs2rvAaj+1lzF2X1vOG&#10;n/eBawdGv5wh1LAOLr17aI4sSm4Cu67lxarj/PiID1Ydv31+xn/9k/f46GjFWddyESO9CEmEkt1B&#10;MkqI0KGEiwtWZ+e8HVp+/v5jvnbvlPtpy3rYsUqJrpjVQjM6PFErsZ8sMttRNYk7GOAXN1NatS2n&#10;R8f0KXN5doZcbjmlcLLrebNt+fYbr/HtV1/hzRjpXrzguO/ZpIFuyLTZ23I8ilx5RQ+D2d6lOUMu&#10;adH49dKM5mA2H2tz/eJ1ZHy3vPqnQIfa6ADJNVg3kkudVZ03grNzwp5Eas4ZLKn4MLgOYuZofKiw&#10;y0LZkDrctntp5UB+tc9nn5pi+Z4l3XzXSKo+zhPf+IxYm4Q9IPRTKy6ljG3mf5z/felalQK+VLZF&#10;2kTV25MvkU1vah6QpIgZzbsPp9pTiocMjhbtUkc7VyuJnSBy43U1m0YJkRQi27blqQjfe/6MD5Ly&#10;QuK4/M015pTa8Ugt0DQdfU5cpoGdFlKAp2fPuXj+jKjKSdfRluxAWuvvWmFHTvMFatcrJtWNEyuv&#10;P1f7RCefA9UOl9hQPPJl3wYu1i0frVb8cUn8/Z/+hN98+hEfr1b8VKFfHbELkV6xE0QxUMSOykag&#10;S5mjyx2Phsw3793nFx4+4fUQ6IYLVjnTjiHK/VSRihvuu8QvJo2jPtjEztGrT1wtsGpaHp6esn12&#10;jlxs+cK65TtvvMm3X3udd442nPY7urMz7quyTpkuFZoMIbuzlvmsI5XxrO/HhttjJJcaF9cmH6PT&#10;AxNgXk0/J3PO7fx8F7ohr5toKY3O6fo72HhwXwd1sp4/sYcV4wZbvTlhFA6qY5N7Gnui9sENQKp+&#10;ssmenZ4+BFaHrs3puvuHrl6X9iYa63/LszffnajmM2u3a8mkSQM7cQlyalKTOwVr6JFF52oLdSge&#10;JcpKk/ZJcK/wHp7eBlMwm8MRRG2xXAeWmrJxdEoRvAz2x2omYtKcSmBoI5erlqch8L0XZ7yfC+fR&#10;QmEQGyu7F8jUAbbTPYiQAmPojsuLc8rFjrbvOabwYLWiKdnCfli1APfmNEqjpqOsE1ElmbXZxMhu&#10;tO75iNun5iCkRriIwk8p/F6/5e//9D1+f3vJB03DRxI4jw1bsUnDALR6EbHJMBal6zMnu4HPNR3v&#10;3n/EV46O2OwuWaWeNtuR0NrftQcmlYrzg5tyZbGBTIzjBqKmDDkRJXDSRD5/cszXHj3mc5sjHotw&#10;vNux2m45SgObrLQu1UePNBAwUyfrC/VVR10638StV+/VSQpq3KoZOa9cR+r9c2eaJb0JHOd013SH&#10;aO/R8d235HegOlMT7d+0nKY2qu2hHv110uLXdy4yHyt34KV/2vSzNPwnJ6WCntRlnXp8nerqzZLM&#10;0cAlxZkYiyOxS2d2XX033zduin88HlGcgat9nwNulVotb4vFnkfJTy0C8LijnwOUKNBE00FWsMXq&#10;YZ7/PfyHOxHuKea9qGsZuoYzCn3bcq7w0XbL0+0lyZ2P2DFUd0JSa1aX60sem0sE3rrTBztOiRqY&#10;E0jFnKKkGLjUwnsX5/yj997nd58/571SeB4tUusQG3buZFlDJCkMs2OZIQuhz3SD8qhb83DVsSIT&#10;+kvzmuXSqHVbsPPwWAVsSe9hQBQINkEl1/GKGhC2SVn3AyeXW756vOE7jx/ypW7NK0Ph9GLL8eWO&#10;4yFxpNjJpWK8FIs5eokaiGYbAWL+C0owp8uflD7pqPmkz/2zRMtmNwyaA+kNNB+Mnya91Ax3DVXd&#10;2SFQnQ/OT4tG0Av4GftptzqWYIA2rktdMhVb6ikVTKtUMV1T7Jov2MYVnFSg1hokLhM0I5rNpyi2&#10;9I9FiNlNoRAKxcF0ArAcYAi2JE4VTIOS3YDNwnwUQkpIzsRsm1uiSi6FjKUtYuZLuzRAYxtTTdfS&#10;rtdmZ1hBW9zDpfeN1rAjcri/qH0mBqY2AUHyU3cicXRXlyWQQuAS5YPdlj94+oKnseFFiDwvMDQd&#10;OTTQtBbzqpiHp+Q+YM3HKcRUCEPmODasURi25j8gu7csxcUd839afBCIYlrvYkc+bZkdKQSyRV0B&#10;VVqEDZGTnLg/JE62O7rnZ5xse+4NhZOsbHyirJIvdfp1XhoVH9VT1Bhz6k+Yrumzg/QSSfFx/E8D&#10;XS2l9cMEpDf0i/pJp0+TPg0QXdInLeNLPSdYLKCQKCGPk8u4Q+7OP+xzqI6GkAbCDmC+7Lbb5mPN&#10;ruEdY2BbJJPF3ptjIodMrjHXmTx01vdqfXzm77NKo1kgl8LQb+m35+jQ+znxjOREyBlxj/c5Z5Im&#10;CGZqz5CQIbMKDXnX0xTl8ek9Xnn4yM24qk7Td9rxHW67aIc/FmTJr/ZDVYuMPkyDuNu5QI7CEIW+&#10;CZQ1nBdlq4FBAhcFStsR2o5UCrs0IDGYe0IEzSDJ7HCDCl2MBC3o0PvhCDu1ZT5LcTM3b0NRMplM&#10;QZpJai6+MSYiplfOJtG2RYm7nvLiDDm/5JjAvdDSJCUMIIOiKRPdzKuo9ec4CbqtYtHqarluYt6d&#10;1PlcbTAvb+/RTePB1ENXd9orLYWam/LiQPpPQj/r80u6tm6HL0MF0uuKMResPg26bmn3sjSW61Mk&#10;9XPRt5VPRc27UCz0sbjzYpMWQEAjouZNyZSW7vmJ2o4OJma9PgKdPdOANr6EdOlGIAclhcIQM7tm&#10;4KLZcdlsuWi3XDY7+pDIwew99xungqoAwfPz45GhoCTKMKBbW8quUVbuOKOtx1rdo5JEUE2sm8iR&#10;RFZJWQ/K/RL44pNX+Nz9R2yK2HLYg9f5nEFToNFC8I2oUNwCYMZ4tcRLnlN18yfxAeMHHIpLpHQd&#10;7dExGhpC7JCmQ2MDIbLNmbPdjhyFuO5MlxWCWT1k20ATV1tIjHaMk2K+EFTNi77WQxYWNSAHCwuT&#10;YiE1yWLVSyGrHXSwSKjRluQFyIUy9HRNoIkVhBr6pAzZnMZI7AjS0KeBQkZDIYdMCuYce1w9iHjE&#10;gHgzk87oNvBctvdtVPO7FryC66G5Ic2nRsbXYD50r47dup9wt8rJOFFP16znD5PVT8H3Te76nj+B&#10;hvmzQTfV0hfho4PeyXBcR50e3qR1WTgxngFnTWMKE2zppsFA2II77XXKtDS3AWYfG9hF6l+XYMBV&#10;CfX5OXfZUlVdZ96CxTLaJo52doqmvbyk2V26z8002q5KKcSspMst9D3romxS5lHT8vnTB7zabczZ&#10;czbzrWpjOakoJrvL/YmllszKVdR0mLXNSnU4jZJLJqkas2Ng3cSGk6NjjlfHNCFY3Cj147kh2mGI&#10;gjvMzpS+R7OdIIt1g0WsL2IQYhC0ZBs+XnCpg0x8Q89VIqbCMNlURQnBNnE01+O/gSY2thmVXZ2A&#10;HYPOuRBCAwR3BD3Tsjk7jH0c3NzJB2u1criObuLfPyn6s1CGu9JNEvbdSF2DrXhHemcp16KrwYFD&#10;wCEQlinV9Hk5uuuThyblQ2B/9cphGsFunGmufkyIdGZ2/ZWCAVmoTG+bI/Na1PRjYdS8oU3Cwrwy&#10;Dsx+fQJFM38KGgnaEGk80Ibdr9KFUsHUYL/GghI3yZGiSIJ2gJMkPCoNp7vEvfMLTi4v2OwuaC7O&#10;abZb2u1Au83EbaZNIINJlm0eWPU9bx5veK1bcVqEVbIge2NdFja6VfWA73Jbifwzgv/0hLiAI2r1&#10;yOOkYXUKJbFW5SQGjttIQ0FKQtxkLBQPhTIozc5PheVE4wEE0YxIGT8hKI07admn+TRpHejcYDxT&#10;B6IydqqI1z+IAaabMYliqg3JhGB/i2Y7ZTVad9hn+ja1jH1srC6v7l+rfDD9HUn8rs30e3w6p/HO&#10;/Nk70s8GTC9DY0/M+mf5uYX2ktzlmWW7B+J/9PiVX9fsOhf/1C4c7R7dhMZm5Xl+dk1nefuvPTKm&#10;mv1mKuuhBh+l5JstMoyuSbeX753zmxrhpk4xjZ0tEas+0uo4W64LqCkGwUHELs8KU+/MJKMJxCu5&#10;JASILRoNOjX6EjISipfBK2iDZ5KmkAoM4nkLWgKqAc2gQ6EJgaO247jtWMVAh1pIjZwJfaYZlE4D&#10;rShtSay2Wx72ie+8+ipfaFc8HAqbIdGoeYOqVQp12SOMmyVV1zja+zmDCGae5d8QxMNTm9pFPQx2&#10;CQUNHjcpwCXw3rDjw92WSxVyaM3PaglINh3lSu18e9TMSpTgxzmPSuY493z+5Ii3uoZHmlgPiZj3&#10;+0rVeWKcqL3M4mfoxcoJFTwtiVKlWc9LLZ3pyG3DkHHi9V70GdH+w8zl8HFI1Z1PZdj76Ixza7ox&#10;/Yzm9zzfKwm9uC9Fs/QvK+nNuf4QXZ/fYgo+lOQAzZ8xoagCMt5fC7IbPmZtBVGfiP/RK6/8ummy&#10;fSadxv4EinI440MVu5rqKljuVeBAvrXz5uluo2W6K0B69euNdFM6G+wVGmtBffddGE2davtIjb8+&#10;+22f6th3lvfeLyexAQqMDG+vnACnNto4HMVSmytEu2cnb21tL5h01MbIa4+f8KW3PsfnX3uV1+7f&#10;49HRmtdPjnjctRznzLpPnBRYp0QcLmguL7m3S3y+jXz7lSd8ThpOhkSbzP+pqAVSNOCx0oq71VPc&#10;dEcmXdRYQh/QdorHfs9BYVI7e33UJO+hbdB7p7z38TNe7BKZSB7NxAqroKzJhN2WNu9YlUw39Bay&#10;OScelMRb6xWfayKPSmE9FDMlq22L8VPthVofQVw3Pq/FXNKb+FBrZRY0Aqi3xfSGKce6lK9tdBvt&#10;geht5Olmb7hy76XokzxzR1qOlWvpjskO0fiKQ+8ax1KdGDFn6GaQX4HUFfk/K5BWcXJ2eZmGOjD8&#10;zPiSrgywu9DstcKivIe/3kjTULj6jIxLsNm1vV9XadQLHqAroL+UnGcPL9vy8HtN0hM/eTNeVVx1&#10;bhsqDUoXBIZLYupZ68D9oLzaNby57vjSyTFff/yArz18yBurNfd14Hh3zv0+87kGvnn/hK8/eMjp&#10;MLDa7exUk1siqBpEiEw8UT3nW2GmSs6EeGvz2T3qHCHGvKYDxkHMNmBybCmrNR88e8HZpQUUjEEo&#10;aaCNSstAGC5ohgtOKBwNPZvLgZPtwKOceSME3l6veS023MvZ9MNj5AMZNyzqIQrFJgErx7ShUVl/&#10;/oxVZ3JkPqfK5/Z3fPgqiYPz3lL8alqtE8/VW9eTp61AulfOO+Yz1vtA+kP1XtLtKW6ncaPpQBle&#10;hmyFNNNXz+kQkPphE/n73/im6pAhZbQUV4j7c9VMRWom+7Qc1DAb8zcM/jkFvXq/MoTsZ3Mnqunr&#10;QJsu2o2b85vSVTrUN9PgmdWxqgOWdXFGildy2adlG+BlFZHZ0nzKb0yuzJablSZmiLocgJZXwTdt&#10;YqCnUEKkNA3aNGZWVOyUTo6RXhrOkvI87dhKIuWBrhSehMjj2NC92HKSlXUTSL5R46UkKDTZQF1r&#10;+BHnJ5V5fxkv4G0hY9V09BSlM5vYOmhSjJy3HR+0K76fMn/3+9/nnzx7ymXT0EczkWobOGqFk6bh&#10;Xog8WK152B3zqDviQYzc18wjCo9Sz+nugtXQ02jjp7P2OUBH/qzStvvo3+u+qwNxqXUFy2POQXeh&#10;mt6O3O6T+mbjVX64nqZs3GRtce8uOR0oCnjf3Ua1jz8p1Wddu/Uz07wudRUytnkFWBGzrFEzS0sK&#10;8htf/6aSPksgnet0rpKBBZbOr41Sx550fHcaB2d98c8IpMvv48bcHlW911SPOYPM5ZslHWpHG6R3&#10;AVLXb89IML0dmAmPvdQk0WkpaV7lFQitG3oj5idU1OI5FdAQyLEhx4bSNui6IZOhH2h7c0rcXg6s&#10;i9IEex6qUw0D0lHfqLas1wqU8+7xv/bUVEHVGpXVpcBR+rC2LiGwa1rOmxUvuhW/8/FTfv/pRzxX&#10;pY+CNELXBk7WDafrFScSud+uedgdcdquWKuwLgNxd0F3ec6qWixUiVTZ6/n5T9ObWmjnSt4704W9&#10;6/tkvWr1uAvN85gDab0+At8dgWkPAOvMtLh0l5wOAeldwbGuXO5GyxfVDdmfFUinElypS90DwoDU&#10;7gtCHMOMZAPSbyipfGpAWmmGo4cePUhVIlk2iojp8+6YzUij2mAGpJUOA+rVdHMa2+UQkB4A60Pt&#10;I7fcH+kWIJ2Xc1kX0+CZpDSa8bj8Y6GMKxDZg01rge9SNntIYabDDcY8A6BtZBAllYzmQlOgLcJG&#10;AgyZPGSksVaqh+bqEdag9frErHuzf22T+eTpS+IlkNbBJ8GYO4eG3K15nmG3WnPZRJ71W3aa6bqW&#10;rhG6YGqMDUIcCmGwgwWkgS5AyANNSaw006h6kPkFeR3Gn8Ke9Hkz90yVHet/V7BZXmAC0nl7TvcO&#10;PTHRMv10cf/GnYGU6dGb3n3o3tUr19HV8qHG1RzAjOto/r7pkdn4uvqKaVKfAamqO9/R8mcLSGX2&#10;zKFGmW3t3JlkXBpfZfEl+BhdTTen4HXWBYct33ETUM6BYu/6NWntSxnv3w1IsQ2Kmqc7SFYsL/y7&#10;iBAD5DyQszsNDnb6R+t5/yCUUEglUaIwlIyKx3UqimThqOkgK6lP4EvvWg7zFWAcVWs4ysazKtfJ&#10;cvxd20r2z5XXZ0rNz0M/J21oNkdcIFyIQmOM3g89MRRaAYZEzJkWC5UsgO0LFLQkQkkW6C/YGdi9&#10;HqkTwaKb1Nv5Zs5hVnsHqAOgch0dSvlnC0hvlyqvK9Phq4doKt+hvA5hxiGaPzk9chhIa59KncT3&#10;dur9eylkbgHS+gKBa9HwEAAsqaaZhOSXp0PvGXd3byGZLbtvItHadIdprMcBDhPhCqItAQ4vwfL6&#10;sm5Xfs87WmvkgquZXwGiA3lVTlE3fpdSiI1J2FrUHYQ4sPmZfYIirZBLImshxoYQIiVl91PK3tHU&#10;WjTxPqolMHtQs2yt0UXnNC/rOOEsJpAxje/cK6bLLSqEdsWuZAZR2nVHzolC9kMAhVIKrZiTaC3m&#10;WyBIIETz4kXOqEcAbUPrNai0L43io2O/XIsKLQYmMwnqOrr57kTV4+shmgPNso2vpRmQ3hmUPN0h&#10;YFvSMs3tTxiNk/JszN25fMsLt5KOg0hnz98EpMWB9Cp3HCjA8vefFXqZct2hr38mmsl8E4kD0vxT&#10;/5v9XtKS6SrVq9fdn1MtjZ0UqqeF7FmbL9xoXRq02DEtoSGIGfmLNEhoELEjqyULEC18SRYY7Jz6&#10;Krbm8argelA71TT3ViUjf84PO9xMxrjLqzPgqqoP94LViCK5Zx0KR5KRyzM2mtmUxCoNdMkDBuZM&#10;q4WO4sb3mTL0kJNPuME88E/wf3CY1KnNylPbdJFoRuqTyGdNd+GNfxrpT6Lt5jR/21U+vNrZwdlg&#10;GqRXkuxTvX9Tms+CPg0G+TTyYNZeio+zpdR3A6l3zDjBXh2jcE1Zb3vL1Df27/x8FdRdZmw+VTuI&#10;auEr3PMTHsojiLvtVCzgpq3XQ2mIpSXmQEiYtykNfr7cHVEr2Lkly3POKdOv22pitNcCc2m1Aumo&#10;f7XTSEETkURDQkqP6IBoJmixqANqAfxiMafODRYLKRbzehWL0mqgFZNG3Q7j4GdWsLE+S6i8OgA/&#10;e7qyArkjHa7bz0ie4dTnN3+qcfu83Sc6dO2zo7EVpeoml+3qpfF78ve+/g1V37WXUs8D18emJWWl&#10;4gBgyzlLddfO89XYp0Z31Zsuu+C68i4H/vU0NWzNa+r+WaobshrLUDfSDgBnpfnSfir71fRz8DVV&#10;Bu4QemKDsc/GJbd4XmJAIPhGFBSpo8Ddtqm7CazWAIfay5fR+1QV87MJe+Ec4joa23f2mkMmc0hB&#10;pbibP9ugyqKmdNBgBvZVamYSkwXc4YRHIlCbBkwpcBPZ+w8to6+UbUGHJslKyzvXpTV73JvfA1wB&#10;9+uo+ImoQzSvz155qnrlQBnn+wh36WdmS3bF+OiT0k1PHirr3piqS/vZ+EQ81M2sfMY5Vs9sB+xe&#10;nu7YLv8d3UBjhx4Co09IkwpheWcirc5AxqWzvdsC+NXf5jN03PF3b/bVmXR0Z9N7E4Wob2RZ3Kg5&#10;zX/fULSXotp+NoHZe8eJf2wAH8wqBLXDtXaw1iINVJeHqDvkLu505KVMcv606NNqSSM5pIbyz580&#10;/cm/8ZOT8coBx87iQ2kuU6jPFqPi11p9vFY/ywG0pJtF94nqvevuV9LF+69TQi/zOzQr4fktP7fR&#10;dXmxyO8Q3fTsnO7SFpWk6l0NEey4pmZUyzirqoB68LhUXQEGcxFXvRrprPzikU2rc2kD2IK40w2V&#10;7E6kLQ/Lx70k1bysdD6TW4PcJLHfRCO/geXp5TT3gJ7IQTJgUrR9zOO8OX2JoOZasEggSSAFczGY&#10;RO3gwOLjTbpHh/q4Tlbzz/ze+P3A5za6js9VXZWz4N/b8qzTz23pRjpQ3+voLun0hjq9DN2lDa+O&#10;t4kXAZ+SjSduokNFvfLEbRVf0p/GjHUTLZvqzzqpXjWov4mWA3Q5WOu/LkjOn7wyaOvJ4NkJ4fGv&#10;CZji6h53i1ez8vDTRcykX6WgYh6MzKUg5mx6NsEuB/VYZp/Rl4CzTKdcbSed6YFtU81jEfkLrfz1&#10;Y2orsr9TR5chfnS1hmJhWtbN37UHhrPy35FeNj2LdzL27dVf+2V7uXfMaWzrA59DdNO9O9PVpv7Z&#10;8/wMSRdCZqU9IP1ZQVRnn7vSy6Rd0sEG9wF74M4nopdpk0/63rsuJO+SSrVuKtl/h1YBe+WcA44K&#10;UgKhBAub4h9TlRpsVR+ZWYpJbnOpU2o6N0mqIFWlnkN9s7xwTSWtWvstZfkznddy8A8eOC76d4uD&#10;pKDmnd880Ney1UBw1tHXvP5PiUxiqv03bXosJal9OjguFnSl2e/wzMvRHfNbzI+ffjn2aVnvn5m8&#10;G/aAdI4Zt1boGoC5izhvNDHDTZW76R5ezvnMqLeUoeZ3U55Luim/SrflO0plt+RzE932qIFoBZv9&#10;QViV40uyVObLKKgHvFMDU9ulN2//xf2BJikMUkizUBiWf/BPHE+AjD5GZwB7qA2q9CxzqXdJo1Q7&#10;LV/n+Yozc1ShKcGDx3nY7HFT0rxymRPsmo9lVn2Fvqy6YV72u9JNfLJP3ofin3HMTK2knmzZpjeR&#10;ugQ/mcbdXpq7pMHT6ciDt5NSVwh3K8fL0hV8ODgOr7brXWiex5Wl/W00SqGffp1/ZvosOuIuZO+d&#10;3j3vvGWZDg44XyrehZYbActVAXWgXLMEmdPIOotC6cgkDn7+b/GdcWNEV4JWXeS4cWO6R/ssy1bb&#10;6fq6qomeN9K8rapeK0vVbZnNidh+vbVRAI0KsVAi6J7zbW8HX/pLuXtffFZkfLO8eoB84jxEN9Xh&#10;0L1DPHXo2j+vtGTl5e998yd1ZvKBLQeODs0b9C6NK7Nxelt6W3zeOo5unDfm75iKf3jwjgwzXjmc&#10;rtKEN3KgFNOzh2an8V0Hsp9LYofbyCBx/86BjPZoP7XgA49aCPsu/m00C1I5UAODK3AdYlUcFHtq&#10;jJyKTiqEmX8AxJSv0/n+ySH2IZq3QU227BmRscSomLNn8bDU5uhazPJABHPHYuUpalKo+UY1tUUs&#10;wZb9bq2gWsObTHQIfA5d45o+rCZl9n35ZaK5M5KbNmD2JpMb0s2p9sihclcXgZVqmmVdluqVJY3C&#10;wyK/JY11ewnp9RDd9GytQ+WRq2QX9+t4td4mOEx3LT+7oMXU7ssRY4kONPR1tGzoPyt0l1K9TD0/&#10;KY2dOYLY/v2Xodo3I7NeuTt9U7VBaX89fX1m9mj9Wsajm2pL+KCkYIH+5iBgHDVxlp1cqkvjaqWq&#10;U0XddMofHj+HGdtI8ccXaeaX1MurYukNKsU2zjyPqp/N48c9XmkZG0msiG5fO+ki54PnEF1t/xtI&#10;xn/uRFb25VWjQ215nVS6pP0s93USE1/t122P3+74HqideDsd2tj706PrC70UgJa/w96gUoxFZw0M&#10;Mw52pp3n8VIM9SdAE3DtsdpMT7j8LOs0Xb+Z9nO/jvak3jHp4tkaYI39e/W/kXT2jM5/j9s5o5f+&#10;pUmJMmfauuy++lGR0WzJPtUZ81QPUQWtgYELFjzYzKAUXx9TvU7NScal9yGq9a+5zpz+jaem6pNW&#10;n6kt6it1FmqjtpHWUMZadbmCBQc1BzT2qNUdHEhrSTywYaWpj6bfy8+y/yqwK+7wpohFTqwFXTRT&#10;nRyWJLX+3u8+9fkgnj61xMs8xpYZCzpFzZp4yN0uLj+Hi7p3fe9e7ZvDdyf6GfDjtifHt1amuYau&#10;ttbUgtMq6oa3Kcjf+9rXVXNBU4Zip1LqEnuUNoVJXe8Vt/a1azdJpVLbdHn9hmduLPTt7XKFDi/3&#10;52SLnnm6+WmiJR2qz5yWYr7I3Hj9aqcIJhHJ7I7iA8rPrk9pFxJeHehiy6lxU8INKkNV08zqt1+W&#10;6VuVwmwgT6MnqDmIDm5sXyfcMZ+FamKS5IxLmPHNUsybflk9zR7VcAZXH0TEnSzPTZQM0INaWa0V&#10;qq3C7TSfuvBv9gpry6KTMDGXK0Jtq/rcNUCgM6nS3jVxxSH+qc1SDkjC9f0GpCZVl2BDXWofVzh0&#10;fJ73f83OTNZq+e3f6GxuvWsbg9M4uNp/9Z7OluR3F6am/Cx49e10t1SH8dgOlVxPtZ2vLu39uRnu&#10;AbaJOt6t7QBpz9HTfhb7dPDiYRqXAf8dvRTpche1Ov9gqfCvkhPWmR5/ycRICMXOlAeUUAposcih&#10;6p6ayyQf1feOyzb1CKPFng25mg3Vcpk0VZfyI80AuDDVwQ4B5GtBlCXPiZnB12t1qM4H7ZykWhp4&#10;O10v6+6TSkWnSZouVarGDi5Qk8xeXAeLzL6bhcLkGLt+qqtBJIwxpirZ+93k38sBZpdrumWTxy1a&#10;av1M5TMu8I+XcQTMWVPXz/heFbSe3oJZay3Ktxi/89//rI3va0HU+WtJtd2XNG42aco2kLSMs+ye&#10;hDabiRgztGvXSZfL61L2O2B5f6K7ddR1Ty9p/p67SqTG3Ielh0N0KN280Ucn0wemqwoTIgaIy0GB&#10;Dwwr3tQP9k61fetZWhGXT9TSK7a8tXOAekvL+XNS31972sF6vom0n/AT0SgVzOqQ3TgeTEQzxyrO&#10;bWKnj0TqUVV7ew4mgXhL+sNXaQkCB7DdmkgdmGfNsaxpNf0CD4PiMrE6qE/kulmX4q0eOpuMJnWM&#10;1uO7s6crP9RndXSl6OVUwP0ZpCqx1xLM9MBerbGdxE+s1XSVpjaptT5MeqA9b6K6WnqpZ5YXDpDl&#10;Z+WsdfQ782RXyMbUvH46PnMImyY3erXfTS5JzPyIVGkHZDx3+7PORC+b/p9XUvEww1WqGweSThJJ&#10;lQipBuRjl7t8ZCZItmttkmnQ4kdE/Ugn9n3UabokVsioHyUVLUTcQ5L6Z3zPxLBGI/fMrh2mKjlV&#10;MJg0mRPzMhu6889chtYxr8nus05i+3Jr/T7P//ZrNa8w+75XO1eVzI2nxj7zcNFWO+uTWk6t+raa&#10;6TzD5a+9trL79fk6psYTaADM2mIs73zpXUWFmncwqNeA9fZdZfl9+iTj++Wf+NOhl63b/sQ5tuXL&#10;N+p1tAfGo37mT49e9v2HJBajmpN9rk9ndN07p+u+CTJuFvkRTKnbLtPesx1urFqxKtmI5zE6sZt2&#10;sGXaEiooWX2bQqaF47xvqv6Majbk4FukAq//tzBu36/PfhONwFhXPeMEMW0r2RuNxjrVldAsb6kX&#10;2J/ghcmw3tQU+2U4qEirwOx/5y+yMk3/FWp9ve3m9WdSj9Sl+DiJzSXRGdTtfa/tNFumX0k5lqu+&#10;3/XhYyrMpWDd6/DVZfAJcfrrkQtGuWreunejl0l9S/P/maWXAdPJjjSbbkhK3QW0jA6JuIydfPhe&#10;pRufnZXxarq7VWD51HV0Nf9p8Bhdv7Sf01TmQ4w3MXRNt8/iYC7zKgA6CPj1KUKh2UPa0twGYVBQ&#10;LaYT9DKKBpNIVGYLScu5auoU24H1b1foYLtgA672kXhN8wwsa8oaYA8vj/iybaz/rI2nRxWwM/lX&#10;lrBjRM7ZNOEbdVJt9XylpKPU6G0YLRB0tWct7havUAtRazL/a5OMqE1gU7fOSzXROFnUScezstNR&#10;Ux0NCC0/760RfHG9rlDcZZ9VbuQFf/vY1qLgag1RU9EUX75DPQrrHv59QsrYppOpY6z9wqzW2ctj&#10;O9LBnquT0YwnRiuG+nuGB9eBzKGrVWVheU35XUeH8rieFivnedvt0dVca7qpzqbX37smjJM5uDs9&#10;GKP01qX9/q69b0rMgbTSctBZk1wt8Tzd8plJcvjnFEjBB9h1z1YXdI4cLsmEUYIziWvUh6rrAqp8&#10;qmaELijBpdolk11HtZwyysZz2rcltTJOy0ED81qHyUJBZm1Rf9e86kbKXKIStZNI9Qw8UoERO8Lq&#10;PJQdBFQnsKp9V3WpRUwitZ3bqTZjH/ty+3q6eq9gk8kIpIt2q4Bvr6wpmFYJYimtjMV1zv4eFd9o&#10;CldMriwPl2odSIvYxBGApno79FLV8s2pllMr2/jf6uloCYzix1JZANVtdCjlywIp1+RzEOwXCWu9&#10;rtLVHOdAavnUJYxfdx7UUZcabEOY6aRXUUhFDUhLtphNuLQUvHQ3Aen82qF70+bKdL+Uq+C0v0li&#10;6YyRrg7Em+hqCSY6VL59snLtOYo+AKQT6ZWOmZbXh8s86lBmEimeVup1NT0bsm+/aEDKdPLM85v7&#10;T1ZVsyis2IoNvvl99sqxaLNFoWuTiYrBgOjYTs4lzmiCVt91e+Yi07WJrN0UUPH9bfXa+F8JkMcl&#10;qxUruEQlDqJ1Yyk7mAZw/6hqx1Sdh6RMvFTLs2SFJUhYX1h+82taAWEh4Qcba5NlhJqEW2QyUVIR&#10;kGbKza0qrM5ePhU/n1oPA1i55qWrJar1GU9mjQLK1L61P+2W2tNuGlX8dfb6yiwH0Ne4brx9F6pZ&#10;WL39+9jGU35zuvLaa2jZV/O8DhZ/j7w9rr5+wh2trbMA67pn5EDqT43tl4qF3dmvm04FPjQDHCKt&#10;5i7z785UU6L5EzfTSyT9p46WLVmbX/xHhZAq0IhzvDXnlFoVl2Dc3ygJW2QkUNNjehZjX1QsFN/t&#10;lpkPPckFsql4JKude8uKloKOPvam5+uzUgzgxvvYBKAONlWrW3WJedQr4oBcJTSbBLJOIAqA6/Qm&#10;e02rVT3KPx3prwPFYU6rS7/aCl4SNSnWG2Z8R/0Y704Dbq+/xud8AvT+sfLNN3zGaWBsC0azpflE&#10;6pmpujrGOn7RAuP3qVXt+TrB1LuWYp/qu5Z6cru65MZPke6Y9bK8L0fT0580nzm2iQPmzXhn95aA&#10;LP/fr39dyQWGymSmoBYRiyo6iib7C/k9xD4AuHWxN/tnH1idqiBkj9ZCTukWgpJdW1645lqlmxuG&#10;mURq5R5HyrXkA2BGd5VIDRBm9Zt9EbG1ggHf1GamVzU9mKCUUiwQhrgaRh0262TmEqOa2w4vrgPp&#10;oXPBYOFB/JVSJa49CRMkuh4UB6NqKzmDBqoEKNYeVXKTYNmro41F8awemiyP7EUtLuYFhZghjtKZ&#10;g3GEpMX0pxIQVaKHTx7LNqN9SeZq7a9KOkAwaW9OY8/N2ElErG2Lryi8xlUHqS4F2lRRR4VZxuRk&#10;wUzm5/rnA3Sqdf1dSyCmBpmh/d6YmRVxDr2KhWABB36x8ihmEXK1FaaclsBxHU1lnbNwvTovmd/b&#10;+3UzjQLe3tW7ls+fXaTbx4bavrMrtYn3XC4yO2svZFXk737jG0ou6JDQ7Lt9ntnUGVNmUv/OCjBf&#10;si/vzWnJmNfRNY+PNFcH3EQ1m+vKM5GL8/Pl7g1L+xoPae/aASCdTzDXAanWAScQJEA2LwjVP6iq&#10;2Vc2IYJA0Wwx5rHjFCJ+ilx1NH7XIggRJPoS1Qa7SVx1mTzvq7ppU8tm0iyCSYoqJISmbZBgCnfU&#10;AuftLeGFPWW9zhnXgVUCKBYaWTTQOpgqQnYHy+qAGoG2QHDJMlMMmGKg73uEQBMaguDAPDYrzNrf&#10;/limIyzVtAdYo5bBYj65OaDnUSeWOZ9nd/gTJJDVhI+6yWXtVSzstUDAjPQBhpTAJwN14WWPvLzq&#10;ee2Rs2dtY42W1kpovDPer7UWkCb6KsTK0kjwSWlq9wlsJp4+RIvm3qNJ6p3T1fyuprmean/apl2l&#10;G8q3d+sub7LWAtfZLGg6CjEHUkjK3YAUz34OpMz+lrnkOru+pCWjX0fXPA61K+6aT/17U4bwmQHp&#10;nFxzN1uiOgkUCkkTOWW62NJJA0UpuZh/0BjJOdOnRKYQm0hoxJ4rA6WksQ6lFFSxMMo+Ouoba9tJ&#10;3QmvbFOSAbBvUkUx8Vgq8IQAsSH77nAM0aKNqvd9lbMEQvTNCbUtyzqcqiQ0lsV5qTpghkCOwQeJ&#10;PRlRGlW0ZGzqUCRGQhNJ2Ti4WhiMp71mYLmUhCZgPdBBYLUImONqLXYowCdBUcbNMLy/xdsglQwS&#10;iLEZvV6F4BtnpZBzQkqma1tEhGEYSKnQditCDKSUSCnTrVeUlPcEEwODabVRyaK8uralqjlcPzsO&#10;9hkLaxAPr+19pQamooLEaMdH61TqTXkI+OZ0uBWN/tkE0vnKYWrjPSAtQ3Kd1wSkS5oDaO0QgOxA&#10;Wn/fDlyHwabSHR6Hl5FM5yC/d6fSIdB0cD3wjGU3XVUfzMxAqqYY22QZWVOmM/QmxZlEA0BKaCmA&#10;EIM5VU4lm2QhNnCLL21Lfd6ZLMRAKoU+Jd+4mo6WjqVRZ0pRq4sv+wUlirmiQxSyS44hEGKDAk2M&#10;NBJcR1poCDQxQilogbZpXTp28cYlrsqYxU/uiMV5di/2tqudg5dRqv1jgZIIEUoU07UWa6dGAjJg&#10;ZntAH/J0GsppH0j3bsw4fEojWL1Vipt7WR+Ih5pGJ6uJ4Ebt6qBBDEhsUM0MKSHqk44EN01KpJxQ&#10;EWLbIGrSa9ZCKb5SaOIkSepUNpviZswuCmqTp4qrQryOpqsNJs+rA5priiTYBB1DIMaIAillYrTV&#10;jmUwvWbOM3ccaiNdB6T72t/b6XA+c7qa3z6AVrqay9V0OqY7hGGHgLTMgVRTpuQM2c5YXwek+AvG&#10;Wa1mNpvh59dvok8DSPckyBvo0wfS6crI8F6WKp3hz1W7T8osuK9X3qQc642gBlilJNNTu25tSAND&#10;GYhNA0FIattKRa0DbYfbTGFKMX3YQKEvyQZZNSRXde9H3vCOcxRjjyjBtarQIDQCMUSaYBJZKAol&#10;08RAFyKtBiQXQik0Evx5LBqnAlUjKAGRiIgxX8EPHTiwBjW7Slva26OBaqmghFAoasBWd/Ojn+Ji&#10;MAlMm8A5vbn8q23s/VK7p3aKVFDx6wVXCci0hLdNqmSgSgUnENc5i9bQLJ5ncK9ZCCH43oJPTOKT&#10;a5JMIrsoGelTMh1zdKvfbJYaQaJ3jkmhlsscTnyiIYOYYrhY49q7XC+hVTlbQXIsv/FoEyMhRlIZ&#10;TB9MrWNtHH+X/xjb9Y50CAANRJej6RryyW5f+jxEVxNcBUgO1uBqOn1pIM3V/GkE0ur9aWaQf4gq&#10;kFKbWeQKkDKTTq+jf5qAtFL9vg+k3vCz+lTTr2oaAz51QeVo+6PmFzOoSXfFYwoFQxJSSfTDQKEQ&#10;moYiwqBKjg0DgZ3CDhgIDARKCGiMsOoI6w58GSxNMF2dhwCB2siKZjXgLkoZenLfk/sBTQlUiSXT&#10;5cS6ZNqUEC2sJLAODS1CSJlQCq0EGhFIhUhAiIgIQdwC1A8daNXFuTg+xZKfPBfViKWghEYp6qFN&#10;DFoJGigqZmQQAqULbHUYgXSURGeWJJWCGxeI3y8OnrWjxO1QzQJi6tc6KdiGn5jmp1i7tbExuEuZ&#10;EIL5BsDaVdUsFnahUKKgIVIULlNPiC3S2O9SKjP7YLWC21dlxqMVSAtS1U8u/VdwV7VTbYpADITg&#10;UnSGo6aBnK1vmkCJxqhWn30ByUf4WJwlHbpWaSFD+7Upv5tIXYrGq3Y9Hb55+JllaQ6l0zHd3hgf&#10;/x4G0uGzANJ5uvH73p3DZE1cU17N7xB9EiAdr+39uh5I51Sb8e5AavvnWiVPe2CU+O18u+Oqqq0K&#10;fDNmyD0pDzYQmoY+JwYVUmzoQ6QPDaldkVZr8npNalrk6Jj23inrBw9Y379Ps16zPj5ic7ShXa2Q&#10;xnRkuMBTWTvnTO537C7OuXjxgrPnL7h48YLLszPy2Qu6ywvu7bZ02y395QVlu6UthU1sWCHEIRFL&#10;plVoERrxc/8STF1RObYCeVDfb1FfhtrSvkofUU1XrxSKZGJjGzRmoaUoDVkClyFwEYU+KDkUkusJ&#10;9z64frG2vwOWqq0idJRCnSdcgrQjlC5X+zWNs9WYKpITIRWOmpaVCGFISLb1QSnJMmwiQxQuo9CH&#10;QHJDd43CoJB8pWCSu6C+zMd5aoSjsQKufijmF6HazgYN48ai4apQgpBLJgp0QJcKD9dHxJwgJwhQ&#10;ugjBT1v58yN/++/r6CZp0djL+bymuyW/Soek2X26OY+rADmnKeer6XS8X9tA98r/UkDqIUcOgA+z&#10;F8jiZUu6K5DupRszOpTjVfq0gXQuuRzaUAqLvPbSz5LXgWeLPb9RDE1FjcHsWY8175KT+GZL0kxf&#10;Er0UtGnIQbjMhUsVA8yTE1anj7j/xud45Qtf5JUvfon7r7+GPHwCp/dgs4G2hRhNFxmwGvu7J1FZ&#10;vFa+jNSClgwlwbaHiwtke8HuJ+/z0e/9Lpc/eZ8f/eEf8P4P/pjt049pcuYI2OTCqhSanGlSoatB&#10;6DDPTaGCE4Ktn3FrgyoBRkxire2niLuRS2pSHsVMTYpEYrfmnMCzVeBZGzjTws4d4RUqGGVKmU1W&#10;ihkCVQ9W4ybc/jX8GO64hFemPgzVWN7aKQ6JeyFwlOBUA6ch0KaC5IGUejQKuu647BrOVitehMB5&#10;Sgw5EVdrLoaepBCi1X+3G3yjycph0mXVX5su2I4SFyh+EAEzH7PvthbQIJSoZh6G0oqyyYWjXeI0&#10;BO7HlrWAaqEPmYISQyTKpKMV8aXDDSPsJiCtpDo7WnxLfnU8WT2Xd+d0481bnp0G6tV0Ot6/C5Cq&#10;T4JDNX/6JEC6/H6I5qB7HR3K48rO9i0k7APZkg69Y07V2nEOjLBvicAcSH35xDV1qxtLFUjFT7KY&#10;dOTMpW636zOwhTiGXmGIwtA0XADP8kC/6mhOH/LonS/w1je+yWtf/grt2+/QnJzQrja0RyfI0RG0&#10;K2gCNNE+IlZqBy8v3VRqB0/U9J+mfqge0oNdSwl2A/l8Rz4/Zzg/J3/8Eeff/yN+9Fv/mB/+9m9x&#10;8d6P4cUL1ilxItDlQlcKraqZN7kpU3CQEjGJM/jGnOnlzBuRtblZ/WuAHISSTNITjag0JOl4X3s2&#10;3/oyr/yFX+b061+jhBUq9haTNrPbMRmQ2kyl08ThbaCaZ5MJ7kPU+lfsy+h8RIOiQSmaIQ/E7Y7d&#10;j97je3/v73Pxe3/MvfOebrcjqusuO9itA883Gx5+51d488//BY4//7aZSBXLR0M0PaZ76x85cBrT&#10;taT+b+1I/6YgpZgsUIznVBSNphqRKITdFv3x+zz/J7/DH/zd32B9dsmJBCKZFGwVFCS4BtXfuQDS&#10;u4DmdaTjCmDKb3+sGd39HVcTXgXF62h679VnpkY/BKTzpT1UIIVBQf7uN76pmtJnAqRVV3pTqkN5&#10;vCyQYqvFa+nQO+Z0VyCNgg9Uw56rdfNOGJfvrhVSHDQNTM3hsW1IqMCghZ7M0AR6aThDOQtCOjrm&#10;6M03eOOb3+T+V7/O/Xe+wP033+To1Vfh9CE0DYRoxw9FKEWRIEj05Tt1zeqldEAVG2PuCEUdxIqD&#10;jlcuBqtdKSARYge7wdLttvDRBzz//h/z9Mc/4PIP/4APf/u/5b3f/R2e/+hH3EM41sI6Z1ZF6RQa&#10;VaKIO20rI7hayUynipqdqc1Vdh4/eRvGIkgODBrYSctPYuaVv/QrfPFv/Ouc/OqvQnsPQms5elvb&#10;CFgwhtT7TqouabgkOLaVF6Q4KOPHwYLajnnqYXsJP/4p/+X/+f/CD/+z/w8PXlxympRNMIbcxczT&#10;JvPxvRPe/bf/Xb7y1/5Nuq98xSYo8XP2sW4uAbGZxvI4gl2cHqmmnZW/mPWCX/CTDGodnRPsdvDe&#10;B+z+y9/g//l//D/R/PRjHjcNq6AkHcycrlqMOH2WQHoIRHmpd1xNeBUUryN79+H0teH3MaOWawmk&#10;RXW+a/8t1TRQUkaL7cLeDqR2b0pzuGEEY9zDORmZNLK4dk1D30SV165713X1wboWsME71uVAG5iv&#10;o2ofafw6yRCOTrPr3krTksUBtL5HtTiIwk4i2zZwFiL5/j3Wn3uTB1/+Co+//g2+8PO/wPoLX4T7&#10;923gBQMdQoSmhdCAn3iSEJAgnr+9w0oxNY6oS8aoXXRTJAEDzrq8FGsHJKKxQQbbgKJkGAbod1AG&#10;eP8nPP393+WPf/M3ee8f/2POv/8D0vs/pTs75ygl1rmwotCI0gAtSnRHzjEYkGgRGmlMPnffAhqU&#10;IQ+EGIga0RzZFeGyifykgbf+lb/Cl/6df5PNd38Zjk4N7MdK2p/xxx6rLvirWHsZiHrCUBHd62ui&#10;s8/YGdIAFxfw/Iz/1//+P+UP/2//D1492/JYheMgSFAuJfFhKHx4/x5/7t//X/LOX/vrdO98wfJt&#10;O/sb6jvUVhGGOlZENX3oHtWfdRZSL7+WcaJ0BjRfeUNvq4r3Pyb9v/8L/u//h/+U+P77PImRjYBS&#10;aKKHrZaaYR0vVb+tHrfrk9FtQFp/HQa3Q3Q14fzZmt8yVTEx6Jb3+NPz/Lzu02rAvltEC8iqxP/F&#10;k1d+3YQRO5+M9wFjY+6TuU6zRp5AddHZByrBdfkp407pmNv8h3+uPumdU6ky0TXvXtJ+WWYvEctr&#10;v0T2EfUNEbHND60bI5j7HbWD575ZYoNEq1AXwrgrj/jpHAbOS2EbW/puw+X6hOHxI179pV/kO7/2&#10;a3zjb/xbPPnl79J87m04PjHQbFoD0Ggnl2zXxmA7uBmLgaTVzwZIrZ5frb+DBbqzwVqnBJMKrT0N&#10;ZG0gFBjNDR18G7cPvXfM+vPv8Nq3v82Xv/Vtcoz0CYYhk4bE0A9mFqQmXcUgiOuGJVqIjlyURqKB&#10;SDZfmhFrS83JVuoEUgjsQuEjTTz82td58nPfoXn9LVivDZyaxtpm+Qn+WV6P0Z5pokmEMVrdXMdM&#10;DPYJfj14GqJt7A+J3/nP/ws++N3f4aRkujwg2WwMcgjsmpbt+pi3vvtd7n/ly8RHj2DtOuzG3xFm&#10;7xnL5Neqmqbx9h7veR/U5+bpxvraQQokwrMzLn/79/j9//q/ge05LRaCpnGLAyO3Kx6733kH3QOR&#10;u9B8DE/j1MeRg7bUjbea9s40JV4+q3NcmI1xnaW9+VWWyNZq9hFsM3BqJRtfdeIpfpBlev6WV+zT&#10;VfD806JDAP1Zkkl6tf6jFw+Yt6BAypkhJ9OrlUQptlTdoZxr4XkQLo7XPN10fHi8of3ql/nX/sP/&#10;kL/0t/8Or/ylvwxPnsDpfXZNpKw3NgBDY4MjyCSViEkh6quxvdl5xqxyQ7jlAAD/9ElEQVR79+qp&#10;mOVHsCWM2PYFriscJ83gA7VtYNXB5hg292BzBCf34Atf4N3/8f+Ev/q/+V/zi//Ov0V45/O8ODri&#10;rF1x2a05J3I2ZAhmznWx7elTpomRYRjIOdN1LW3TkIYBKLYP5AybyGTsDHuJEW1aV3E0DijXfKLt&#10;lNNG/zQOZg6i499I6RpKaCghoqGCVEBjA7E1yTf6SkAacgh2vBUl1T1n159lNZ1t7BpC1zqwNaib&#10;qpUY3SzKvTNFQWNAHSA1BkoDpbHrFTjtun20iWgTKdFM4EoUy1MiGkz9o0EYMOP94r5RNTDbITd4&#10;mAsn+3z+WdFnnf8MRP37tHb82cnymY6AX6HrwOmuDWvdcnuBVczO7jaDhytA4GVcltPy20/3adK0&#10;nLcuqe+xEy9mNqPqURJ9mZ1LNialUEKgj5FnojxfrfhhAP3yF3j3f/pv8xf/t/8Jx3/5L8Lbb8KD&#10;U7h3Qmkb2vWxDQbFZ9lqm6MQCho8FPIseBru/MRKKRSPElln2TFsCbKnrqhkzGebK7a0cWCtICvB&#10;dLOhhaaDZm1gev8e8soj+PLbfO6v/6v8S/+7/xX/wr//P+Pi9Vf5OK64kBWXueHFZSIXoWlWCJGc&#10;Mk0bEFFKsRiTsWlM8vfBn7CJSD1QYBYo0aWuGFxidClZxMtYJT4HlDFYnU8uwUCsngJjJi1Jlcpn&#10;1+e/x+X/AV43XfgERjFGO+fuahQAwexsgwTLZo+XrV/mVH0yXEdWZrPbFV8xVsWaaiFnOx1nie2P&#10;bbbdXYS6K7jW/K5LW8H8k9AhLDhE1737k9Bted20R/MnSjr+8+nQbVnd1jA3UfBdeHF9Sy17cLdy&#10;iksjHo5DIvSpJ1HoA5wH4Xnb8HG34vVf+i7v/o2/zpf/jX+de7/48/Dm63D/AbrekGJDkdaWvn5c&#10;c6T60gqcs4+fZRqT2acOTPuI2i65/TYyaJ2RT3BTW00neJT58wZYSiRJgKNjePSA5ouf58Gv/jJv&#10;/Wv/Kr/8N/8m9775Li+6I86aFdtuzU4asm8y1aoVzQxpIJdiE5Fv+owTwFg7q6EGsWXuAoTGv0vw&#10;O0BeSwMZVds9rwN19oyybCBs1qx57H2fQKdg+vaDuwW10cfy7adRXHSsf0c3g/WA/XRtYulZPrX8&#10;xXXo9bpa2dU3qT75aDhMtf630W1g+KnQZ/oO48lqO+50fcXrgNy7doeGehlyVv7U6FCZK9k9e9/4&#10;uaU+87vmLMOuKH5c0PcIbI9XKdhZ6lQySQq9wAuUj6OwvX+f13/pu/z8r/0Nvvav/FU2X/4KdBv7&#10;rDbk0JFLQKQx5xOuS55oqsFUi7po8Z3eWXIBM7ou9sFPFPnhwBFi7ZGa94gTeyBQJw+tSV28UA2o&#10;Nmi7gdUJdLbcD1/+Ml/8a7/GN37t17j3i9/hxf0HPG1WnIWWrYotf0XMKYuaz8xBM7k6YFmIHxbH&#10;qqoiJoCceoRFTa7rWwecCTUduJbtbGn3i+HP1ry976cnxhaa3q/TtZHUwM7sQw+N+FkZx3dWMF1+&#10;rhtBnm+xp1SndPNy7bfRoXwmOtyec7rtvtMdk31i8r75rGlfg3qwI50Rlvz1GZAN0E+v1rXMB3Mc&#10;dYSThKMzBjlU3/rbhqsb19d7mHSgbg+YxQzfi2bO+y2sWy4aeBrh8v4JD7/1Lf7Kv/fv8eZf+e/B&#10;K68DDTRHtlTWACUQSiQqtNLQhpYQzBGFvW9er/1fNu5s4wsHyKgQ3DVfrZw4uJpRtyf3CUJw6WyW&#10;pw3V6fceqS1Tm9hZO9CgzQbWx3B8DA/u887f+Gv8/N/8d1l/+13eb1s+DoGLEBhCICNs82C6vWg7&#10;oilnSlabmebjYWyDWj7f/JtLrnXp7gBRW2j6TGknVYV99gXXCahMqqzX6rLe2rJKiWZ/epUsREXd&#10;Ta9qAvz5fRAdyzW7cpUO6cStPHt8W9+jU1vYpvJMU1i/+nMmSc/ycLodPG8ZcwdoqZpb0ryOh8Zk&#10;pXnfXrl+R3XEXWiaeGp72Pc9iXTs12sKe4g+zUJW+rTze1n6RHVSG0jgu9woKSfTla47nubExwJn&#10;R2te/4Vf4H/0H/wHdN/4hi2D2w5Wa9vEKQIaaWJD2zhw1lW7+sAI1SLA3IxUnZgFVfPhJOZmL+Bh&#10;EGwXyfLBE1XBVU2qtD0zN8Wp5I8WN1ecXZ5WosE2sVUwCTwXsgoZIROgWZnVwfExn/uLf4G/8j//&#10;Wzx691v8VAIfK2ybwE6UHEy3PBQlIyCRkgslZ3OQktWPRM7KYCNl/B1cQq0svqfvvANJbV/xZ6uc&#10;Xrdla8XHBvB6+2Q8vms26kWEXIo3qzWaiutrF/w2SZoT3QQgzOo419leIa9PseNe4+pjAnRrsOv4&#10;/tD1Q9c+Cd21b26jOci9LNU+uK1O4sNo7C9ntFFBVhXZ1rDTzt5y46a4JLfs2JsKUJn6ZeimSt3G&#10;WDfRHFOWpDO8opZhkWa8Pm94NQnIIsV7mA+1kMUJpVc4axuer1e88+d+hV/6678GX/0qPHwEq41v&#10;1phZTcE3WzxkcsrZducb29EtI4DWBhA7EaQBNCIlgsbpvgumVfUwjlNxNZtzgLDfUVb3qgl2/kBB&#10;LcywFAtxYujrnBQFiYHt0KMl0xAI0oC0Plms4PSUR9/+Of7y3/pbnH796zxrWz7Oyi5EBpTL3ZYh&#10;JXMx5zatUszhhumgfbCoRQkNCwatkqGdXa8bS16P0YJhJrHWxw1VrvKVX7fMra33gM5Be5rC6kOz&#10;MTHqkj3N/uPjZ5/qcv96mhdtcXUcx/WaiJnHGb/iCOAOctwh+JLMY5h9bqT9eeMKVTlgjilLkkV/&#10;3JTfnCrLHiq/LvBrnqY+M8cZaxFfPcyvz8ty5TV2YdZT0yx+G11XwUOVuYleNv2fFO2ValHGKx2s&#10;xrgKY3x3xY7pFYEUAhdN5APglXff5Sv//X+ZR7/8y3B63/Sh7cpA1KWWyaDeB1gMvp9Q7VSrZCgT&#10;EjqIogF1L79V9+kls7JaUcdi79VDsJqr/RiBZ8YXIuoB6xxE1b3zS6aIRbxPOtDUkzIWrMl2zYlm&#10;brTq4NFDHn33u3z3r/0bdG99jveGnudaKLElxNb0pMWOLeJ6XTNQMCAtmEcoihLGmW/Jvwt0Elks&#10;4e3+KM35NZNCxZpiIeBcXXJbvlWisizt+/iYfxklZzWJfz54Ryn0Kip6v3ie/t2erB3JLJZXJbnC&#10;t7h1QPV9C8anlde4oiOtV+dtepgO3T9Qkz9xOlSuu9D8ubvmUdcW9sv456XpLo3NS6QD74lDjPVJ&#10;aOK5l6YRGP35Ko3XmVUkjMteu65mjC3KEOAyCpfrDl59lS//pb/M69/9VXj0ii3lm44SIkV8Gay2&#10;C20fG33Bp7pRxzbXC7qUo7g506yCgulDTS/nZlLY+e4yiqh4fsXNYKpDE5fmat4wapFHABY/021b&#10;amQySTNZC13bIEEM7FQnEAtur9l1cP+Ur/wP/we8+Su/RH54ysea6CUgTWtpFcxx8jTQq1RdpYYr&#10;nbLYF1/2d4Wb+ceuL55bjoPZ+LiCEM6n17FqLf8eSOkEuP5zfN9ymWvXpxerVIm29v1h0vEfxudt&#10;RVH7Y5LIxlQvoQLZowOFqHU6cOsK3TXdsu1ve+bGmvhq887vrmmvyTRMjVmlkYlqIx9u4OlaHVx6&#10;oHPmVO9V0XlJ47MuLdzcEvvvvYnUBaPb0s2pLv9qWQzG/D9XfWRAJLqHc9tIyGSKmtH4lsJzKexO&#10;jvnKv/gv8rk//y/QvP4531gynagq5GI2kTRh1LUZPE3bYPPmMIx170T1hNmeNZOJrfWorQWcyyg9&#10;RXu09FAGRAfQgaJ2EseerzpCUw+450tXWziQBqHE4KqGqu6xJX6IcSy3NAKNFzxUdBKz6Vx18PZb&#10;fPWv/CU+951v81yE81zY9hk0EIiU7EvLA3w1YtseX9ZJ4CU6Gvb61qeLiQVnWZm0egO5jlF1EmXr&#10;81r8CGcQQM0rl/Mm4sEm6wCcqRhqfuO9cTxauvH7FZqpErAGs3zqVbteitkf17y40qY3Uy3bWM7Z&#10;e+rnJpq3/Y3k9a2T3Hz5/f9n70+DJTuu81D0W7l3VZ2p57kb80A2CIAAZ3ASJ1Gm77NCtuy4jieJ&#10;pmVNDvnZV5al8A9H2Lq23lUo4vopZMl2hCMki7RlSb60RVKkLVIUOEEkSBCUQAIgMTTmsRtoNLrP&#10;UFV7Z673Y62VmXvXrjp1uk83oBv3A3afXblzWLly5cqVcy4XiPyRwrP3qKs66GNrizvioCyMSHW3&#10;HhFFOoUh54Oc6PNFm47zpeVCMCtNhuw9ZlUwcpWGrhvVBZGBCGsAzjgHPrAfb/0bfxMrV14Tlzgx&#10;SoQgC7WLwk6ggByInC1HEti5k2pcMnSsUiZfhCI5GLnOxqAoeDj2IC/74l09QkkBxXAdtHoOWD0L&#10;2lhHGTyck8kprwu06+D1nbXSCTW2sF/GvcxiFZsu2sim5LOVAEKQxlMUwNIiUNc48vqbcdkb34hq&#10;ZQW+P0BNDsQy6VbXISnxXA6YVcmrxZrL24xy2ypy0huxztkoG9eEc6bQmn46kTWaqUJLKVxg1Ypo&#10;kqFKpuF2qTBnhrSR2ioulQ5xpuXbyq/9OweZMoGeMJ61AHE5UWugtx0fi2OjVchbjehP40i2WTdD&#10;GlbxHILe9jvLf4MeVSasBxEHyKlA1j0OLJV/TIQzzOgdOYpbvv8HMDh8FFjeCS76crK7ZzhXyFrJ&#10;OqAMDj12eoeR7ZJy+p5sCyKWE+3jEhZVZ2ohMzE813IoNJGMY/oKqEfAmZfw8je/hae+cDvW7rkH&#10;ePG0HGgx3AB8JcaoEyVZe69XehDArJds6DF1sgteu61y9UfBDkVw6AWHUvOQBEBkTMaM5VR7sUqX&#10;gMOHceDW1+OqW27F2TrAUx8hELiWg0tqYtROZvQDWZOhZUHp6uZ56+P5wSIXfm+qcnJ5OY9KTFbe&#10;7TxNOGwBbaut8avpFouu9b2NzerNLLCW5bT6vFWYfHGuK7bI962gnXc9VFvNYHR3E9rCYO/mIj9b&#10;JnO0cGOwLSG2JG33+M/FRzvf0Q0i6QTI7DwH6c6z1wIlDBmoF5ew+zXX4/p3vxu0c5fMzrsSzhVw&#10;ceuoTKo4dqAgd6k3F6C3CiSSk7uLIjcRIoIchuz19J9QYfzUk7j/05/Bl//jf8Q3f++/4msf+8/4&#10;1u/+Hp6+48+AtTVgOALVlR4BKJfcSRvBKOJeYmo9aUrLgVCwyxb8t8sprQTxADyTHDTS72P/Ndfg&#10;tW97K4a9HkYgVKyHRpBY+TUg20FJl2HZ8ChJw9FgRYf8XhDUrJ6MtmUJZz6MO4kJ8nDTWwOkSbXR&#10;ZYmKvwkGd4Zvg6wXEePLIp4j/HZhkvrZaCrsyZDmknP8kkCHZBwzRBNO0XhtRWJouk9RmBz/mRrP&#10;pugIN6letwezWtdGQTFil1KUaA0fZMlOIJJrMDxj4cBBHLzhdRhcfQ2wsATWK3rtBk3v9fZVm1Fq&#10;QKsiic2ZP0Jne82gnPPp1DoFWI66G42w8dAJfO+PP4dv/cEf4NE//TxOf+MuPPInf4q7/+v/hXv+&#10;23/D89+4G/zSS0BVy11NIaB0DsQyK15a516HFeRRq5kz5R/H5TKGtSBKQRVtIXnoHTiAgzfcgN7e&#10;fdgoinglRx10gkzHiz2z2t/Qe4lEKViSlu3tA7eelntkv/3O/TX9swiNOjeJnCF28q2hIbP4LckM&#10;7d9AO7nWsq88xguwMLeMjno9DTlNjKwhzZ5XGg6qlpIFOTmmwMhma1tod9nnRVc4lg9t504l3EVn&#10;G7nAtJ9paH/nrDPHaq2JI4mYc0irRwlgchgFhzVP2HvZlbjsta+TcVGbFCIghBq+rlEUsq4vsJxm&#10;xBpl1EVKiyeCJxLloooatqVQJYuCnDpfQM7PrKqRHD784hl854/+GHf+59/D2nfuw1V1wFXsccxX&#10;WDh1Ck997U585WP/CS8+8BCwPgSNa3AtBzj3Crl3ibwcben0vOD8kbFQpcVqcZu/WuELBgobIHAk&#10;F96UPWDHCujgQey54iqMFxYwLBzGBFRe1zfq7L/xJy4nZ82/iUDbOO1QNF0wf/kDxEK3l1Yg7eZH&#10;5RmlpOmvgc2+N9E+l7edH8trO49NvdtMM741nBPX5qfu0qBdF1nd2s8rjaYpxBBFFteWJfdZCquN&#10;OEC+DRNP0PhmYTOFup0gJh0vFIF1DnIjph5jV4Ew9IwRlzh81fW47PiNckqSnj4UIH57g1JunCxK&#10;ueGzITRN4UfstOusIeRYNGl0bK0l6wVoQOkKDHoDYDTGk3fehae/8U0MXngJVy8sYGXtLBbWz2Fn&#10;PcI+CljeGOKF730Pf/6Z/4lTD50Ayp7kjm0rk3ZtTUlF0ib5zSTLWeHi3SJZwyD+c2UlQyQElH30&#10;9+zFsdcdx2hhAWuQ9bdezzCNqw+UD4jlPUnDpBa/UGwSX5Q7s5RTf0lKx+YPlF7xlI5dtIKPMj7H&#10;GOwEVc3tyl1gNJfQGXUWjLNJyouN86mr00r7lYQ08kKVg3bbbJw0esqYmmdgswy1lR7b4LV1b+bA&#10;Zop4Wis0b/wXBpmNdl63U1IA6RF2HqJIKy4wWNyFhV0H5OR2kKyf5ABHYn2Owxjec1w6JYv57VxT&#10;lkkkvSUSagnrRtBMoZHEzc62PslTMzCqgGGNp++5F/WTz2LncISFjXXsKggYrcKFDfTDGOX6Gujs&#10;OTx5z7fx0gMPAGfPAWRj5fmebH0IYBfgyaN2AbULCE7vMyLEjQhWMX32LpB5fraaH+QqxsHyMq69&#10;+fUYD/pYBWNUOASSBqIIshjf8iwL0GV81gmrtGjshw0AJOdZz2yw8LhDDiNUsZNuvUzWiYQha4Sm&#10;Is/EvLAYp2XA5CJvzaavO71UmFZ325jm70LquBlcFxJHG6z/xK69/E4tVj4O2ZEf8WWWwibE5a20&#10;KYWLhVl0XBBalgZBrsSFcisw68QIoy4K9HfsRLm8Q9eL9oFarqtg5ThDtuyFIEt7LJ5kMVi6Mntt&#10;lTFW0jyblCpKlMAAYDTG+MUz6K9vyOnt9RiFH6MIFciP0QsVluGx7D1Wn3kGw2efk4knHSdNCZrG&#10;EWUfSBR/spLliUSpMk0KVYk3fUQSJxWaG2agv4Adl12GYvcurBOwEWo55Bj57JKMxQe1rsgssZh0&#10;kttcfrcHanDE90R7lIuUTfUthDWNgcSnznrQQXZb4YuMT3psng6mARndGqkD8/m6AFxgApM5ng9d&#10;+qn9ex50Nohq5ad6qQ7RWs2YP7UcGsuXLPx0giXajv3M24wuHnWL3nxIeZR8WsUIHHT4rtDJD1Eo&#10;IweUu1ZQLi/rFtC+EqWTIyCUTrr2ovzyypc/ANKxGRNf9PPkB6u4dYUiVCi5RomAAgFhXKGEQ+mB&#10;ng9YBmGJA3jtHOqzZ+UeolyRkk3mtE24NGPfokjRLPf2GyCNioz1FkBvAN61C0uHDgELPYxDDSbA&#10;xzWrEjrANgXoMAchDkWlXT/bhZzePGKz9pQ/ZunkW4Q1LGVyY9byLBovRE6BXJkqx2Lt19tPSeSw&#10;EUb/tutuLHf52nqa6P4ishG/qV7fDNP0g0la1zMNE3kyzArUgom8saMRIwGg2Ky2vrB0ItvmdRdR&#10;UQG3/LVbAVIFGlfGdLQSEZbwJo/aJB2PGTHyW0Qq0dl+oPRNIwHZu1ljNr8SAgEodRG5LNcZIaDc&#10;sYBiZVFmppllW6ReeVtSD47lrvbCOZQkY5uTilSPdYPdtY5khbXoi0qO9LI2XwPs4f0IgSvZxskA&#10;kUPJBXqhQFkzXF2jH2qUvoLfWAWGa8aQeFEfk9Bihzk7lhvU7XHQ5VvZIvwUQqeGWJgqDbWUe6i9&#10;NCyuBxRyQtTKoUMY7FgBnGyZDSSHRXti1CR33cPJHnEbOkApqyBiwz5NrrYAghoVmRsHUgWqTA+2&#10;ckOvVibp48l5qdrzIm1wOTtVS5VvAyqIpLtpBPaWXKB+cpgMG6TisyptKQwG4LlOPf1GgGadTfyz&#10;wmwN71jcydfEFzMYVGJjvbR8t+tguz62IfIkp3vlom5Pm/5p+iWmM4UGgw2pteMwY9Hc7WuHIv2/&#10;D9pMmIW5/RJkMQ57AISAEhzs9kfd7ukAtziA65dZuKwbG5AshyxZqQDTCjZ7WqI7cQVFfLeKFNSP&#10;fLBlS0UglCHAsYfzAWUkxuJuClyOtiC3sdl3EOk6Kr0epHBAv4/+zhUUg37cfCHpZw0ktSu6WV4p&#10;6i56zxsN2juqC5vCmEQ3Hdl4axdfogLqcusKIH6ZrBtv3qXMm0FIr6IxjzpslHt5lWNaPW03LtsB&#10;yko8l2Fq/Ua3ZGwd0op2WwM2YWTuJg5xDG0KY7YLEv/sNKLiQpqFmwWOQ08qxCyTRiHI4nwwY2l5&#10;Gf3BoB1USckmWy42rPXUvzLxpy245V08pgql/i82bD2t/CCg38PuPXvQGwxmHN2m7tmdVJuV73nD&#10;aJsVfZd8dfq3ZuFVhC3qnvOpq+cTZhracXGmR3CRlOm82DZFCmQCZEpzzoxJRdfKvY2MPx/MlXqk&#10;MylSq042Trq8tIRBfyC8yPjQtlLm49BWkcpDdKLRq1U5G9sGZFuvvGbWkq5TpYtAo+U/jbFK2tQr&#10;sWffXgwWBtIdNv8WRhsfscr1CyvdFwNGwGbRt4Wm0T0XtL38ZcP51MvzCXOhmFfnXCjaPY1ORTop&#10;BnMi1d+pGWoz1yr0q6m1nqCx/dtUkFrU8btuF/MhYGFhAb1+f0KJTrCWIPvntxsEpTSNEAO6sN0I&#10;yQzPWGakJmqj/NpEXzhieedRFw479+xGXy3S2GsB4jhbU4JN4C4C/6DRd5XZJhDWtQKZoP8lx7xZ&#10;uFhF0sAWy2UrMPK7stHlNqFISQVhmiLcDKmbPB25Yor+zy+5LaOtFA1mFTd+T/PfGviToGImkW4b&#10;LXs9uU54ApJRsxBFm7X9XCiysUOW0/pFgabvsQEwEkhnv+24u0a+t51AST+zkI2fyzt2oNcfiLtr&#10;7wlPC8gTLs4wREMetxp9y3/itZV5Xv5/+XAp62sX8gZ2XmyVZk7rHpKbyllXNBOKdDtAYqpNus2J&#10;TuW1jWjH3/5tmOYurGQ5oVMrhBghcoZpAMOVBVxhs8nyWGw2bnxxofHrmvpYmRvfZexaLuyLLWhD&#10;fC5udbcp5JTK4sICil4JJpo4THAqJRedlxm6GKKrrmbdbf5q6nHNg+my/5cbVve2Uv+Ys9U+7Y+K&#10;bVGkrMOAOYFM0JnXzNqZAfNnA8eTFf/8wR2tSxfmtY7tc5vBZpUyy+lL7cNI8sLL09osvS3BMml8&#10;hA2U6u98PFf5ncZIHUDpbNSLDaNFWyH5O+jDFUVS9MCmdxe9ojBmKoooHeIeZVgt8NiqitPmQnnR&#10;kCz5SOMU5TKtHhr5+dcoz7pTrz2p2pZ33qxuauWSuYd80VU3RF5yOkT3bFV55mDKZHUKMgk9v0QE&#10;JiCTaCTf7SViFqHbgc3jj53N2TAlZV5tVUKAWFEs6xyp66xMneiBpTZFSC8IlCXKiIc/60dx1mVE&#10;zLmiNQsxr1QXgb4MQmq6QwllIfdUWUMcG6ku4VHaLi6Jm4KQRnoo/jMDm32/BMglImffTFa2NH/z&#10;VxNJgWb+Z+R7WjyIyc4I3IaJP+VyfHGRKdLMasH0Vmhalqf7F0iFbbt2o12wF/K044txZpZZdG87&#10;bAr1rNZGgIxDMmxpT1aiXeW5pbS2gKgcha64TAsAbGE0rLGX7gQVhSozFb5M4XeRvr0gVaZ6r5OT&#10;O+qtRyMw6jUvKYuXgsDZUNkn41kH42L1oLzcc8IvljAoCDGNRIry0sS0BYbKR+N3ep+Jhoc85HSY&#10;r8aziV5pQ7KS/rtgzBlFVKRGrxHfzoAItglvsmbEXDbh7s50Z3xT/AJSsHm3s+sxi6Xt1n5sqMBg&#10;3YhgS5UyOtpDExNPtOBM36jf6D8tKyIq4MgW6neXxoV0N6aCLIM6wRRSx0neIQelqF8GQI5Q9koZ&#10;0wVkgTy0sFU0txuRd6wTd3Hox/ZDpXXJWQlp42TXCseCiD62E9auAMKLTNSzCiPrhzlwpuTTxGMq&#10;X1sGJwVk7tJm6Rj1RQazpaUyrDw3OjNKMz2Q5DtuxVXe53qg/TQRY2y5N8FZnbQDvC8Ubbqm0yjI&#10;67vcXTafbEVFagWaPwZjavKbKRzenEFd2HYF8orBFFXKD5F264Hz4s2FwU6Qknc5p1RaaWSCJT9E&#10;YqYWYa4EthFTV3uZnonCbOeumsyhRYt5nhbhpYDS0BLnnKVbnWF+RZAROE3J/GVElz6bF3ldiXM3&#10;U2pDskib7lNhVp75ZxaLYeaAsYKtouiyli5D7XwL8XwYZZiHfubWNswGEnvnGmO91MgG65vllnY6&#10;ierVLvYrCWcrH/KJBZI97nGfuyByemq5XCDmKkote36Vlv2cSBJ8fphWn9H4ZqmkYbVmmqYgUkQh&#10;txA7kFuQs/xBdUTUXzTdWm2j3as1MAEyBCZ9KAmsFasTqiwBCdjs87SZsQmmKbwpmbgU2Eqq3QWV&#10;xZAYdfEq+LxQWqRk2+UrAhuFmZAmfczHpcqCkaWyFW8LUHmwIRMAYllHebQBaf24zZCKkjl0paMM&#10;ZKNFK6x57RTptht3OV5qJPq3iu46MQ3CsCh3c2Bef/NgnrhyPTTNfzvPzaVvPFnyZnHm7iJfW+Ie&#10;oALWhXYVf7WhreBNCJJzni9xlKx257eJi5RzJbCzlY20SSmynhFL1kjCMme/58nHNiA20snyNGUm&#10;n9RN3eNM/kViIVpRdyej0qDsiohsbPPfpCd34Xa1e4UwPxHz+5wfE3K6CdrKrAsm01uLuTt/XW4G&#10;uVUiI4jnzFCXD7ZJnPaHGZjHJH8l0c0LqxzyLZLOWYVom3N6WrnNJcq4ZboZftuhUUpvo/lJykgb&#10;LxK6Ye8Tykk12TbDNoeRygCiIGoXPhMIMk06DTM+XXSYGEyjYZq7IhOjVwW65T2Bs67xK4XN9EXD&#10;ojRj4jz00nz5lLTcNMZNtqQJuRLZCmKm2nFvPaoGplm6FwXx6g3IZI6+NkfvtPJvVosuNqIQKb9b&#10;s7Pix8pTJ3biR1FqUtIXWEBTIOVGiZ1qPeSG8bQ9I9JAxICzFe0W0a48s3PflOcJWYz8/X8wC9vN&#10;o+2OrwtS7lLGbt4ueuxWtQicEByFWaazspMLH+H8Z9e2C6yVqF2RDEKv5SjPmQbInF7BbEwq8EiX&#10;vpASaHvrDVGxqXIzBXERhFJT0qdFry474UweVEJi2OmSNRFbRFt2LwjTEsGMb7n4bAOmJfNqway6&#10;lGNbyyWDLaWyhm6zdFL9n4Nog8apN6mpQiTpjrZVRFu5SeVSBdi2cM4X5xHJtite0x9t9wZEOqLF&#10;Sc2uuVioiZdtJJ88v6RtGdpv1nexKEl2XRHpJXrI6M5oIA2v30hft5PKRlxtPpkyz4ZP4mf9xADA&#10;doNDyqd52V5qBRJ7xohYkLOlBRkPk18t9xaZ02NK5dF2bbgn1iUemBtyXnWxaPMBpm4qujGvWG+m&#10;3C4ERu9WUshZNxe0KB1nvI8ykkmuaGdzkL85cfLe/D4Lm2Zq8yiAeeI5H3RGmhMkXEv5N84hWkz5&#10;r67MpO2axnEZJd0+GE2yIN8GIsXil3bTEVAQowCjYEKhY7dRqemd7RSC3GeP1LrauKa9RzeGSMJc&#10;/hJYF7OLBwLsUjs7soTz5fmSj3hiPrMcExit5mw2/wKQ0z4VsRjtxdybY9ImBdLex1+Qcs9+2nsH&#10;0g0IycOmdY6pMSwS04Jk0FYZSLFNKtH2b1iUr3JcTMWckPFeeRdvEQ3QXT5Khwy0pl0mNgrIWvBM&#10;DA+G56AR63e9LteuzOXs8jLr6k/LqsQtWwOn7VSKT8dup2lPHm4WmPN7eVw6t1OqNIhk6yLncTLr&#10;MXUOhBLMuuuGSFmSusZimXC8GbR5TNw2wtJBSD0GEgueWUqkQEAJoA+H0hVw+VUoSiOqCvBBCyy7&#10;ho7lqmggRDeG1/Hj5Cb5zNxY/cRtKwSuanBViX/HAFcgMHoFYeAcekR6BYpe70IEFCW8Azy83uSa&#10;S9T0Ed2t9F5EkVOMmnQNYoybSC8GI3DwIDAcuc6T/aXnVIDIDmMxd/upY8P6LclrO670m4mkfipd&#10;6bvJpk3YGdEW1spD/TLpXVxpjaVNssTdhfnay44nR5dbF+bpaqPBC8tzM/K82z5PfBYZs9z51c4f&#10;NM5GkMg9KzCKE6JBJ0ebI/nG81cQMRNbEPpLD7WItFxiZdAF4xOzfZTJ8US2Jhy2FRRlhyYnblRh&#10;DsoChXOg4AE/Auoh4IdAqIDROrC+BowqYDQGxmNRsPaM5S9VNaiqG26N93Elt5Pmz3gMRwGOPFCP&#10;5HEAsUcBoN8vQeQB0ruFbBmLyTKb2tzKfOxWkEb5ZTtD+5t8j5Z2u9wzNHsoUzxh8pPcsYRGdUYm&#10;Ug2qiJVXquBJjSBpwTOPcjJTyOsYzSDe5Hyb0FZUf7khDVc+TTtTic7b0swDK1aexdRp7tuMaa1Z&#10;TmMbYcq6NI7/dIebjm1irEG0DhBvUE2V2MbCiYCAgIprsGOUjlGgBngMsCpTjICiBqiWW0mjAh03&#10;n7EqyrEq22nP2BTxWJR0PQSqjfTUY8CPUVIAkYfnCtBbW4N1RyHMpQAUrGNTW2P2fNB45y8ZIYKR&#10;eD/xWT423Vu4sKzMCp19m2HpNpBZg9sBtuZnm+LrgqUxJUdzo60PNoNrGH7TwqqfaZ/PB1GuZhA9&#10;zX27MCv+nL5JTOk+noeAzE7nfGEV2Wa/c+WqZBJQOELZcyCuUNRDVC+eAp54HOGpx1E9+Sj8U4+h&#10;fvJRVI+fQP3Iw6gfPYH6kROoTzyM+uGHUdlz4iFUD9vzcPb3YYz1ffzQgxg99BCGDz2I4YPfw/B7&#10;96F6+AHUDz2E+uGHUD/yMEYPPYiNBx8An3sZA2JQqFUnpbFeEKQbbX2CGWV4ScA2FNL+MA1zezwP&#10;zBLA7NsECd3hJrxdKLZRKWOO+nuhYJ5SzztAXzl+nLmq4esKCKz3q+vHTMsGEqFJy1EwY6GJgfQ+&#10;ounkaN2Qd407Z9BWxrWmodGD0ahnFUJOR06fuAUEyD3lxAEcAkLw8IGwAcJpZjxbOvz1/+1/w9V/&#10;7QeBK68CFhblwGQyAnQenYp01fkMHm0FxAHwFbC2Cjz6CP7kV34ZL33j61heW8POwFjwNfqWJ0eo&#10;yhKr5HAaDkdefzOO3nozeM9ODAtC6fqAB4KXyR8ZUhfFMWHFM2eWb9BhBB0/hgOzjyNzYA8XPPq9&#10;vgSF8NJXQ4xOnsSLf/4thCeexM4Q0Pceoa4BFPCuxKgosOoKPBE8rvlf/ipu/fDfwb63vwNYXEbo&#10;lY3CJu5egzoPCARmHX8l6R4zCpm0YwB1BZw7C5w6hT/8l7+ER/7nZ3ANCLvHYyx7hgNhVBQ40yvw&#10;wsoy3vqTP4VrfuiHMLjuOqC3APT6MtxCKotcwzkdc1OJI2527aU9kYO3Wcf1hFZrZ6yuaTy6ooSq&#10;EepHH8Vzn/40vvTR30Z58lnsJWCRC5TeoSxKkLOxf6njNiac0MHLDv7OUpRMMpouZE6GbdY0wbT4&#10;ptXf2dqmhQnLfAqiTKW/NtnpOaAGQF9+7XHmukaoK4AZLnQoNhX23E2qzJRctjDP5W4Sn8TfZlJb&#10;mdr3tvs0dHqbYUV0KXSYavjLpEgfewSf+5VfxulvfB0ra+vYFRiLqkgLzZsHoS4HWCeHamGAYVng&#10;rK+wwQF91wMFmfyjXiHdvHxtqZIsfOKsFO2D5JSJVKGKm2NG35UoQKh9QADDFQVcQSirEXYPR9gT&#10;aiwRQL7GuK7BVKB2JYauwLmixJPscdWHPoRbP/xhHHjnu4CFV1iR/o/P4BpKipRIFWlZ4MVNFWkA&#10;Bw9XAIw0IbWZIs2VzJYU6alnsRfTFamdKN9EBy+Vv9OUncEUfrPh7YhP8z0tvnZ97IJxYC7MoZeA&#10;pEDSRJcwP1ekLk+WtC5My8ilQBezrPLGSnyBEEXQdt0crFctM4RPFzrWcx4kzA8GwEEmI7K1vmZt&#10;EMlRf0XhUPoKO8BY2tjA0rlzODiucFUArvCMy73HZXWNI6MhDo02cHg8xJFqjCP1GEerEY5WIxyr&#10;xzhWV/rXfo9xzI9xzFc45se4LNTxuTx4HB4PsXv1HA6ORjhaexysaxyoGQcCsK8ssOwcnK9B1kXS&#10;1VmCIAotZvYVhMll2/1VCqamsgnZ70td76fVw3n126sJE7P2Bmvx2sxttirbl+NYmO0P2wAxoJqK&#10;OM9fVz67IPRNUnihdM+R9NbArEuRxEohBDNZ4hKSUMjDBSG4gMIxFgvCjgLYCY/laoiF8SqW6g3s&#10;CGPsqIfYXY2wux5jd61/QyWPr7BHH3u3b3tC+rbH19gTPHbAY0fJWOkzdg0IO3uEZXj06xEGLEuz&#10;XMFwfYdQEHxr+U1BJENQsfC6rJuLiM4C255G/pVAnp3568HserPZd4OtkW0/bWzG23n1R4y/I40c&#10;m8XVXpnTuN92SgPRmehmCZ0PLkacgvlj7chqRB7L/DHOBtP2xdWEcdNs6OyEd13QHogQHIDSgcmj&#10;dIwFB/S5wgAVemGMHo/R5woLXGMh1FjKnsXsWdBnSf/m3xZ9hYVQYdHXMkYbajiuMSiBgioUPEYP&#10;NXpco08ykeTBqkBdQ4nCshCzOKvELhK6BLX9G5hwlF+vAL1TYNTNq1wwkaMZULme7n/6lzY2U6KY&#10;UiSzMK/fLn+Rb5lb8xx3Md2yz/qtw20Onp83JlPrhjFvq0ychnniaXQoO7p0sfvJrdimMIxxMXWB&#10;qlAZXAPHyTOCg4NjyU3pHFwIcL6GCzWKUKNPAX0HlBRQkkdJskSqREAPASUCSrA8FOQx9+y9YP2L&#10;gAIeJTxKrkG+QgkP5ytQPUafAxYBDAAUKnNeF+2Tc3H/PVnDQ/lVMReHgXms86bQ9Jd+yXAKpkrY&#10;xJDkRUCqx41aHyeAOqr5RUNKa3bGu3TPK4/Jeh3PI6VY2CljeVcYHd8nB6S7sPXxTc6WO8984v0u&#10;+rS/6zNfquiktf1bbgfVQXbrzrH8gq5qiBNmbON7TT7FcJuK0XmC7JExXbJdM0GmS3pw6MOhB0IR&#10;gCIAPXYomFGwR+l0L5cjUKE7tJws2mTHCPrXHhQEFAQq1X+hhzM71YqFuFMBUMlwBdBzhCIQBiiw&#10;6Ar0QegzUNQBzgMFOxRUgJlQFqVcb01Iu8scwTPDe5sMEg07f1lvAtZ4uyqzFZregcVBEnZ64SGb&#10;HNjhK45QlDJRJeHThCprfHQBNxPMNaZImo+ULbDWYWZGsMnAKdhK/W2jK2zUJa0KkNe3dhhDu363&#10;KbewXTscG/5mPNPR0g/qev6ld56YxaBXGoTJ2co4MZNXqsjEbmFI6P7AECs0V/LtQr5g5AqcoLO/&#10;QVpOrfhql4ofJ11/CRFESeq4auNecDsxKnMTPSaB45KcnG82C+yEJoJDAULBaVF9GYB+IPSCWMrS&#10;39TjVZhA7HQWPoluaG1fvmTg+I/y8lUiz5trgVcd5moE/hIgP0RtU+QKUGRJFcqUAeKLiS6FNw2m&#10;uDajMdZfAthasQlP2hgg1V3bLppXZuWMJj4Ry0WB1CNWOuQGU13xpnNNQZbakNJvFpyuGYw7iJxD&#10;iE8BphKgHghl4wHpgxLgAmD5SygA6qWHS316AFs8cssqkYMDoWCSoQaGnk4lypE4V5RGt1oFQFxC&#10;BFwiXTpHeYr8tB0vEX2bIdIwHzGWF3s2Q6o/+rvFqxhXVtdmIU97HhqY0+TVtqBNJ6tjC40ddp0C&#10;0MKEMs2wbcRvgllKsxOZMMyLaX65pVynFpp2o2ZjUw9bg6UZH1Gk0BOVhHpZA2v/maDYxFMoSBQo&#10;2V7tIlNk9m6PBLbDXRqHvGi/nhH795C5TfHjqMiuFMkfyF9qukcWc5CcGOvaQS86ppSZ6nPSd7R9&#10;kuXh4hOap5unJr1BE5Mp+cgQ5XoLJOf1rEuJbhUNcd4kjmjgXHRMpuJyZ1bmTXrbfrSZ/GpD3p3P&#10;IYog/53+bbjPkb/NfZwn2AaHGaQTSoAsgWKHNGqkXW2G/IXLLp4D9PwjdWCJVCqjWrYsJzzB3nWw&#10;Qtw9ENKJUBYWQf/qqEEiN1WT9KaqJzIqfRHHrOF4NUDGOBoTkkbaxVaieRc56r88cXvnboZtx6rc&#10;PNZ55H87YenNysV20CR1YzKVyTFSTcvY3X7aaBM31ULrQDvspUA8Mqv9YQqsiy8VPVnDTdqziqNd&#10;/1cOag0GgpiYBNLdamIwyuRH++AVJpmsM9JJzFTI4UsMDixH1tlRePrQ1McDXMsTgj52jF5ACIzg&#10;ZZlTBUYN2TGWJgfyMjLpC4k+dbtUNshUbFLWsT7MWSe2Al2MMYmskbLfsyDj20mVbqUOQ/2311Xm&#10;sNKbF1LSk5NIrzSiXHbkc1KRzgGxKLbCGsF2KJguK7HL7ULRjlMssSQS9rXtz8Dafb4YFWg2jMfa&#10;pdclTxydvIqDWo8UAFILE7ITyoNRMxCYEJjgGfAAamJUQFR8noEKAZUqQ3lPbjUgfiigooCazG9y&#10;GyFgTB5jChhTQOU8xi6gcow6nvokW3GF/0qvZioqkgsXrU1hlvRWITKiwxWxMC4MnQp0GjT5+J4h&#10;KoUZivBS4nxI2Ipe2YpfwOrM5mG2pEjnidCw1VZtHkxTWucDo28aje28xvbaJpum8MKiM8U1AcZ5&#10;issWoeOPNjoqKQpBZslQYMCLsmXIEjKPgAqi9GoOqJlRMWEEYASKz5DlbIENEIYdj33byMOQw4gI&#10;IwKGxNiggKFLz4YLGFLAiBhjx6ic0OHBWS9CR1lZD9jhV6HpkkOLOg75zsBWu9dzK1NGNHxEdtse&#10;zg+xDrU/nCesKM8nvs3qcw6rv9PqcBfafttpJUU6BwHoiHCzcO2MtcO3f28F08Yx5wV3FFpUhDpw&#10;HePXP9MEkdvMbXhK7/J9sks6d6WYC1Zr9bhZ3clkkHyLIFE2A14TYeQcNgqHjaLAeuGwUZRYd3Li&#10;0qrrYa3oYdX1sFr0sFqUWC16OOd6WHWluGd/zxUlzhUFVqnAOVdgjUqsuQJrjrBGDmuOsKrPuZKw&#10;WjqsFw7jglAR4Els5EC2FEvXZWpeKM6WiqW4rSzM0OBcXlBsMzfi1iWJ5p0bwjad0sk4cpfm13bd&#10;mg0bu267dzrNhUaWWtgSaYpZ8b0a0E2b5NRZYcS+/wwOND/Jr+7Iu5CWqbSVyLzKdF5/k5iRqRy6&#10;DCjJu7y1lXWX7s7Dpc/qYvmO42Ws13Do5/PO1zSkdIlk/aVYOzqyqGtYbUQygFATYcMVeJlKvIge&#10;ThZ9nHIlTpLDKedwigqcJP2dvZ9EgVPkcJIKnESBkxC3k3A4yYST7PTd4SQIp0B4AQ5nmHCGC7xE&#10;JV5wJV6gAi84h5ecwzoRPGRowQeVzXiFjVx/AziZSDPWsS3x2l7I+KG+awPYvAJEytFBaMnTj5Y/&#10;N+NpEtkqe9Y7qBSy/AsaKJOsVkbbvxMkLolSTfe231zm299aiOxuubfRnpRtYvLbZvFdLIhO2Wrq&#10;mX9t5J0trjaT2naNiP/U4hJk50ZRFLLLRO8bMhM532HUJEuW0cDpvem626ONLnN7M7e2RdrlP04O&#10;aTcXdv2CaTUmvVFId8rojggL24hPdzUREZzexhmCrjZtVBRNk7UWxeuFWc+sl7gdy3F2k9zYCiRO&#10;QoCzG02t9gKyiJ0JCAWAUnwSwZOMc9ZgeOewQQ7r/QWcW96JF5Z34YWde3FyZQdOLi3h1NIyTi+v&#10;4PTSCk4vyvPS4jJOLyzjxYVlvLiwhBcXlvDCwiJeGCzghcECXhws4sXBIl5YWFJ/Szi9uIzTizvw&#10;0sIKXu7twOrCLqwt78W5lX14aXk3XlzaiTOLy1h3PXjv4DwQAoNrlkUAgeDZIbAtyyKVWh3zZV0N&#10;0DIcDblcbIZoVGSz8ERS9uYOJ+ezFkQoCHAkKj73Y/JnO7OsElJceKiSmd0AQFI/VYnakzXELbR1&#10;bd6oq4/owbqg+aSr1CPNUya7+WP+ZQxdJK7th5njuLrkKjV67WVzKT6NK/K4Vac36bIzab3MN4DM&#10;QN64iYMd6KN/O5HKIMFMEan/9KUbjnOoPepqLONOZru0dmx0ERqVTIt4ymYAm0iDWVNp1vBoCX4X&#10;g9q0tBHjmQw6kX5UegqnVsRkvAyOM9OMmgN8CPAcMGTCGSrwvCN86Kd/Gtf/9b+O4vrrgcVFEaw4&#10;1yATJw5FPDOzi8b5oMrTEAJQ1cDaGvD4I/j8r/x/8fI3v4Hl1XNY4RoDZpTkxAomBgpgWBQ4HRhX&#10;vvFNuPJd7wRdfgW4vwS4Aqi9PCBVVKoAQtZoxb+tMgHH3WKciaLILQF1jVASuJSG1pEDnn8eD372&#10;s3jhO9/Gkq9QhgAKHgUKeCqwAcJ6WeIpAJe///249Ud/DEfe+35gcYBQloCLN4xPTAFwdjD5PCDS&#10;8QKW7Vdeby930PNIXz4HPPM0PvHLv4wnPvvHuK5w2FlVGPgAJsK4KHG2LHBqxzK+72f/P7j8//W/&#10;oLzqaqA3AHqlKBo7MxTKx5iCbEYQJaI8B+sOr6a82LvTsjElJgo6ANUQ9SOP4OlPfBJf+c8fQ/Hi&#10;89hNwCI79LhEWRSq9DsqhkIOnIaW4nQeiuLcHLYDbprgW73LP3eR1hV8ss4mSBws4gzIHVdRJro1&#10;tp1DGmnW0gAAzzLp2jj9KUInVAxthRUf+Ri/bRdiBZ0T0/xOc88xK61p7pJjsy2FBSLCWvkAsVR1&#10;L/YszGptzxsOsoGePOBC3B5qyl+uOJb8jQNQlzJ22Tt6FCtvfCOW334bVt7+Vqy8821YeddtWHn3&#10;O7Dynu/DynveK8/3vQ8r730fdrz3fdj53vdh53vfj13veT92vff92Pm+D8Rn1/u+Hzvf9wHseP8H&#10;sPP98nfH+z+Alfd9AMvveQ+W3/8B7PjA92Pne9+Pne96N1be/nasvOWtqPfuw9kAjIsSlSN4OwEq&#10;ctkD5MHkwaR3SnUK8nagK94utwSjMgd1d8QamCZv24NW3AxtFHOnZBVHL5MhzxuM+eT9fPiQ66VZ&#10;sPRzX9L+NAmL/jah1SDXMcfupbAtD7uVFvxSYx7GTZMEkaOOD5tCw1DeMOuPzK2TNhZhvagcJUiz&#10;60JUoqSPrft0Op7IDBnOcCXGRQm/sgLs2QPs3gMc2A/s3wcc3A8cOQQ+fAg4fBh8+Ahw5Ahw5Kg8&#10;R48Bx44Bl10mz9Gjk8+R/Pcx4NhRCXPlFcBll8v3g4eAXbuBvXtRLS5hXJYIZU+UKIRvgG4q0CVR&#10;sUtPvttcuWA0CnkqCKop7TdpvemSkVcMzbRzlRnltKOudDidPzKDI3fLMVFnZmAirrnRTnQLGnMK&#10;1CKVimWUmUy2lWieyfPLwKWHtbJ5i9Wp5OYEqyUuj8WR8UUrUYjrHhPy1v6ig6Qg4y5MG4tjuVde&#10;TiwiEDnUHvDk4OV4JqDoAYtL4N4APFgCBstAfwAe9IGFBWBhAAwGcoXK4iKwuKR/F4DBgn5Tf+Z3&#10;0Je//YH4WV4BLy0j9Ptgi6sopW13JeBKuYbFJpQYsQKYdcqQa0yiEsuGqbvQlufNcX7KLx/YsqGN&#10;rceyNWzejmzigc8rqxeOXKfMqpPTPp13XW5l9rzzLgF1QIMySpvmfRuTk0ndMNmf5nerjcCFKL9O&#10;bGK6T98BlQ2yaz5kl5D4JB1H7lKklxwENY9syMHu/ZG/DgTHDr6qEWqAuATcACgGAPfhQ4kQSkAO&#10;3EtbRiHHxYmWbhU2Zd/yd1NKuoc/kEPNwJgJNZwob9cDhjWq4RijjRHqjZEY1ix0gkm7YTKJ4fVI&#10;PaNn64pyFtpxbTb2l8q6s9RN4bejvVRQokxuZ6l2s/U789GBvPi7ML0uabiOuh271vFbV+htwAXf&#10;riDyF2NJZE5nsCHPeJfwRkWzDRZgG9sVz/lA0pZZXLNycwhLlR/5ZF08UPlSwVZbSHWRpTmmiGxx&#10;O8P7gHEtt3t63bYp20sd6lENDqQz/S7NrmpZyq7PgBByK926s9LRSTO3SBco6zrQsfcIgFx6B5LJ&#10;G5CEYkavLLE4WIw8Y1irZ4rZZYeiSC4vHofblc3S2XwM3DBbhzYndrcVvPW423J9MdHJE3WcRkfU&#10;J1O+nw8mdFRMQ352TTTlSBLSQZRUgOYTsYlFNy/yQd15njzdeZ8LQTsuJoCdzbPKbPSkjS63Qk4V&#10;hFa82w7W5U56niehAJFYlKbIgm3Fdw4oC4xDQOW9yAE5FGWJsuyJ5RI4WqOyBEjj63iiJRoVmypP&#10;fUQREkoH9IjRA+C4AlfDuDc/1GP4aoTaj9NhKKw2UmaVNh6rfR0N+4Uhj0/pn6wNLcj3JiXNX9Nk&#10;YztgVJ4P5mkapuqEDLmMz0K7LjCpWwd/TNl11Z2JODr8tNH2J2nbfyq76i+GiW8mz4KsqRXHCebM&#10;EMwJv5cAM9Oj2fTmsC74PL7bgsOQdEyRWpoMRAuA2asSsBSa3MrzMauwtw6tRuzkDNCQHX1HTo/G&#10;U6Fx0MNKAoKeU2oDklS4Js36KtlrrdvLn0Y1zn/Lw5ChhYIYLtSgMBYl6UgU6XgD3o/1TAAPwMta&#10;PT1DlZXFAGRBfsiOq7JUogzkXN4OtPM1DbIutDlwKUtu7PWSIUurSzkhFq1M322G7hg6QA3pmY4O&#10;NnbR2eE0N7ZSvyZo1nw0kXpWVvfbfRYgSzgqmkw5dWXy1YK0dHo2GsMRcyreWWjGkE2OMOQfMaGy&#10;px1iu2EV3enBy2Y5S0o2Ci5/A2pf68SUnmIv+4rSOG+2MWHeZyrsExM4MIL3ABGo3wfAGA43EEKN&#10;oiS4ghBIVh6YMs2ZG7vL2niBm32DWWTMAwk/JZJceZPIXuNzLH/DVkYdtwdxVxRvwgx+JahTdCTa&#10;NVx4ESrJlhFFt0G2vHUqUtjMaBwnSMEsk+K8SaVRWMITZvR5Mqddae2RMTs7M3M6be1wyayffPIw&#10;8Z0guykKHXMMsqjX6V1OzjmJNxNP+T0JYcF5MmIaiGQxPSHbgZYmv5htnav8FsOJZEcXs+7YkfHL&#10;oHcjifVpXXtT1HM+jQKXh1CAij6o6IsY1lKbvU9H6flQI+gdUR41GDWKghG4BlCjoIDCQXjcKlNh&#10;w/nzlZRnISRLMtnE8kv+sPDEkS7Fki2jHO9BEjsvdMijGCqJRrkLbH6aN61DpBmBWE5kG0wyOnzW&#10;rMZg2z5x1w2pE121orvsNs3vtsBktAv5kJXqBCU/KtJps2qboS0cryZ0FcZ2gLRSxaxbN1dnxJkZ&#10;ofZgr4dEqCE1q4i2FcS65U2sOVYhBMn+FKMlerXz61m1LKeK1aza5r7FxyzJLGGJHVo7NJUA1JWX&#10;C+1AMu6azarm1S7pA0vnlQUhyUGUh60qpIzvs3ChykRSmZ3Oq7lev9rAsyzSS4XcWNmux1ri+PsC&#10;0KEWAKnm8c0eMgFkRu29dFtjjW8SQow4YbWJTG8RSiXJQvUArzubEvUEWa9fBL0cNDBI1u9Li+pJ&#10;Ng8FWXZUaLz5VsWtPLLcyp5sJI6VGo6nqKAaVkAd4NgOJSE4Gwdlp7pG4g0I8B28vdQQo6+pPHMl&#10;KpbnKwArAszuoQm6KZyoW5vAehPTUopSMaWH1sZm6W723dDORzNMqsMT/k0+pyRieWgo0nky9pcC&#10;cfDs4kIE02azNUHtBoe6RvCZ0qA0vKfqUxTpxWK6WqUyYWNdzJSYdCrVitbPTk/UlzkeUW4EUwic&#10;xZHHtxU344fQIezIJqkYGA9HCHWQlXksF+PJdSlitcpJcOJfToOKWXploLRH5amKU8D6/ZWCCpwi&#10;5FuWs09R0beYOUV3dEN7ufnTRu6W3udLZEu0bAOa+VD5nIF4jB6UWNY6M2+L8Uqi3frnVsDFBCN1&#10;fcjmZ1j+ISI4cgjeg80ibYVuu2w/0uSLrt5se5DL7qDrPONsfmyGp9QGdcjlSgZYk/scboy0SDuY&#10;zDlZVrYxGsJ7r5XbVgOIUrWj9Mjojjm7+GU+FVmjbfQSAKL8eutpmGDwRQMzw3sfCZo2Prm55ToJ&#10;i6sRbotxXCxYfs4nX1tBwyKdKHRTFq26Y25O7ySfF5cqU5cCRj3pmJgpSAJQEKGuvQjuBBIXbfxx&#10;2znB0HMtpbtudzYBAFM6wsyTXh9CDE8M7+Q0KBSqASKpFAfaReHabaC2hlOfpBFnuMmQi1w9wvDO&#10;gwsvF9yXjPXROsa+BhP0UGfZa28KVWwqWcvKgWTTwCVoPGfBrPvkYAyPXE/fMjBfmmYVkMQaFukM&#10;lk3ryU6rs5w3iLm71fUWB6bFEzG7Nz03utJp6p+GkG8KVuOkGULkOhlTU2CMmIUugufB+YZ7tcCo&#10;t3wQ6XmljlCNxvBVrT3bNLsH65he7MrPupBexxqjQoMp0/SwnmQV9627bPbJyQSRCLW1uymurbmZ&#10;icZAXCeqXX6Wy/GGG+uo/ThasGbZQY/iM8GXuStbqH+RedkAaclbgdrQRRdY1xK/gtAyZbVI5YyF&#10;TF475HBeQ2er/ub1f77IddU86czjxxD9dvALUcq7vyXMkeBWiMrBSK3PhbRCF7OwJmhsf9f0nB74&#10;DAaGwyGqcaUe5E/e472oYO07s+xuMsuQoKfls4PjAgU7GR9leaKudJCTo5woO7kSbzLfScFuAQwQ&#10;M0owehzQQ4ALHvA1UFUYrq/BjyttbIwwGcglXYkgRHswV2CuVJleRExkPEO0uiY9mS02Ux51GG2e&#10;OnahaFikLcybunThtb5NqQ/niwuJL/J4i/W/7bdLBzXdLJ2mRzMXGqxsR5RjxqcJouaBMS5/toqu&#10;dLvczgdMk5luduV0fAgysUCqSMejEepaFakZMZdSmYoqAnRSxpQpQHoIiG76zJguC97NijGy1WLs&#10;QHSdJRQNiEdi6cmL0ctyiHjtgapCtb4Gr4eMR0UaH1unKZNozF6veK5hXa65SQHmlDpV5HPEnWLR&#10;Amd7t1SUQjLFKc9mFMyP6bGwdu1N4VOcRLRQqRs+Exz/2Sa6LzyG7UIqkc2Q6pbBBUC0eNz9kpDe&#10;MxGSflb6vSV0hNuc6pmYpTDNOp3uYz5MhhdFqh1lwM7IJC8z8syoRkP4qtJuazZWmnUNpHsqFtq2&#10;wrrnSA2BHToiE/NKs35nYlnx5Jwu5C+kb6/Wq2ax0QjkQmfxtNFstO1Fm6E8YABQy8n+1foauBrB&#10;UdBeaS5v0kjJTQ4Ah4AQdHhA7zqiiTEsDadP4rk1EPZY5lryTYjf4pc84/mr8jwgiJ7UoRNADqfm&#10;eFqWyEmebuJVSnuSp+Ig7Z2sZmjAIgkkRruBAEaADxUoriUWRU8EXa5kMmx8SBwB8nomaebfEiYI&#10;ngNTwnQn0MAcXrYF04yfnP1OlCgkQyEtL7GZ3EBOxtL0LhbpHVDeB0yxbQamicMmSC2S/En+pjBZ&#10;ke9imgnrMmzyNKuWrodrdbuIpQIjMHrkQI7hSoBdQB2kG9x3Dhsvn8NobRUIFRBqVaZSqRjCR6vQ&#10;dqzdtKdNWVsBWEVmQJWo3ickFwmBwfDsUUOuwPAU4F1AKHTXkGP4gsC9PtBbANAD6lL26nMBCg4U&#10;GC4QKAj91vAarxjpJH7ou7iqPCERyaQ7r8AiP0F3Nm0MsXH6NLgeoSyhFduBXQFyhSiPwKBAKFHA&#10;Vx7VeKxsIFDtAe8bFwuqFhGlAeiQh9BIyIcKQixfPQMboq4UsYxUNiP7CR4M7wB2cmVK5a2sHXyQ&#10;s16Dk+s8bCwY2RxZCHKaFomNnpSVKjbjYbrsL6sX2rMQ692EmG2Xr3gtCIE8hsM1FGAUThshX6Mo&#10;dIUJ5G4xyZ7c2yZj5675ECHERqH9JLqSjIjMT38yBLnCxk5Oa9eDdn0FJWPJwFrE8zyWT/sNStMC&#10;dtU3kdyv5ciuqbGxem3klRaXBvEx9WK6/wdNyMpRp+Wt3JNJZRABRWD4jSHC2hpQjcWxGgPB6/iS&#10;FKK3sb3t5rkl0isRHKEG4MoC/X4f1WiMuqpR1TUqX6OGxyh4rHNAXRRyuHLQzARZQC/yk2iMwh2r&#10;Q2ZlZqApzWzaA64V3yy11XOozp1FEWr0CsiEFGsN0rW6pJcO9sghjMYYb4yk4o3Hqi0lbuZM0E3j&#10;GyKd8oGVlOjaKA6K/mCKF6q0SLrpZJcasodDQK8oQFqvAoBRVUvDUcidUnAuEiRZcwAVeh+pQULb&#10;+HQbFjcTYnc9ZqyRARa5G1cYbwwR6lrn5xxItzIXBSnbWgV4CbGpMXQRwJvkmIC4U9EQlbjSbF9E&#10;gvPZu8zT+eB8w3Ujb35mY1a61mpt9swLZ2sczSoJLLpLK3npgbC2Ab+6BgyHYoGEAOhuq0AA4lF2&#10;4maw7OZPrrLSM4lGXZCmFJ6RrAcf0CeHkh16XMChgOcCoegB/QGKJT3p3jnAV7Izimv4UE2YyUSs&#10;46zJirOdSLGXkXW1c8UbibRDUhyAUKF6+SWMzp4BhRplUUT/zhVS6UlDckABwmhtDcOXXxYrlEgU&#10;VeFkBJXrTMGoDMiR+xlvzWKSeD0x6txiiQRLwnHwSzIrZktZyC62qkIZGM4H9Mw65gDXL4Ceg+v3&#10;4lkMAAMc4oy+nWHQBSGhNfBmoqdKNNr+al1zweBC+QsJ5iuPtZfPwnsdxinU6vQehZbjdiCjcm5s&#10;pe69WpH4l1tFm2TsYme8Gft0xfFKIVY+RhpH1KtnHRN6Qbqp45fPAufOAVWlis0sfn20W7F5W5GF&#10;mYsfalG6HmoQKnIYg1CFgEAE50qQkytFfDnAOhcY7NyDwd79wNIigForpU+VkxjsRAkBqkeQrVO1&#10;GsTIWgFz0G508iB/ovLw4PEQ504+j/rcKlzl9Tx+O09VTH12OgNG0j0dn1vFxktngJFa/a7QpV2Z&#10;coFOWjk5OCQ4vVo4qifpkgpVjEABnhhBr0dmZEM7rHlQXqAgoCykd6E9U2bdKOAc6gIYFkA9KNFb&#10;WoTrlRqPskB5JRM/ygr7rpDSVurU5I8sjnZydtSg9UsLLaQg64nrcYUzL7wErln4VDhRpEGGlqAN&#10;XUJGxEXEheiSCwm7XTC5SYo0J2qOruZFzYR2mRtpzNY0lxTSkRPxJpR6VF2py4oIfQaK2mPthRdw&#10;9vnntHuvgq0CKjPp6Xi6reduWghVYlQAgwUs7j+AenER54iwVpQ4Rw7Dsoc1V2C1KLHRX8Q518dl&#10;N96EvddeK3cshQrStw4gJ2eTimpSxaSGqdRknfRolI9Vfz0di4Meh2c3f7Lk38JwQLWxhlNPPAFs&#10;jFDUHuS9KFJVtjbfTM7BOSHPb6xjfPoMsLouk1XxehdZzwtAZvbt7iptCGycz8cT9o1aDx3xjEcJ&#10;yqSUlplEKJWnIKB0QL+HxX17Ue7ciTUAG67EetHDcGGAs/0Sp4nhV5Yx2LMbtLjQOPjatr0aosGf&#10;vTdhvReRF458sdvVU2ChMsiysrqGXx/i5RdehPNAgQLOTvHSNk1iTeCsDl7Uuj4n2hS8GmgClFEA&#10;nBHESAybtlD3QpEXzLyMSP4hO1lmKNSpcTOlCa4LhNR/VSlUAE4s0TRySug5h0XncPrpp/HUiRM6&#10;o6wHPbMMpgdfN6YWWOOeTKv7kVCabpxdt9hUkS4v44Z3vBNLV12DU0WB0/0e1laW8FKvwIsOOAnC&#10;C+UAg8uvxAf/3z+GK9/4ZhnL6/cBx6gpoIJHDW8jiXFyTAjMqdUJSqeWjk50yfAF4CmgNmvP8qbd&#10;XzigWl/Dkw89hF5doccMVHZ1tCgLzwGBGFQApXPoEcGNx/AvnQGePwmMRghVBQSgoBIllWAfELx0&#10;oYlkiMDHM1lkIsX4J/cIMBxqOFTaaBifETMboGFJrFGsLOPo616Hvdddh5fKHl4sHU4P+nhh0MfJ&#10;XonVnTuw9/hrsHj0CLC4DNg4tCvinITJdlfjOKlMBcRAoVdrN8NZAG34OADDEfyZc9h46SzKmtGj&#10;tGqCCh0yiTI1ScM0aBSN52Jiav1+FcAhIxBI3JhHkU7L0DT3Nub118ArzExWC4spyGJIHeMkXZ9J&#10;QYYYByXh9HPP4tkTJ3SiSY/UE59yyIFnFNq121YUBdAbAEUPh19/C469+U3AsaN43HucqMd4LFR4&#10;tizwDDmsruzED/zoh7Hn+A1yu2dRAIMeKg6owQAc5PyndmVN5lNU8PpF9vFL9xnkQHnXGTo8QC4q&#10;OYxG8KdO4blHHkbf11hwspqDWRt1KXYpcx1qcN7DVWOsPv88nn7wYTDLObCyLlXiFRlJo6CB5Z6o&#10;NKMMKQ/dmCBjuvF2KlGbNm4Rsy/KhmFjy30cf8tbcMWtb8CL/QGe7fXxWGA85gOeLwdYuPIafP//&#10;+rexcuyY8BY6vOMKnaVPsU5DlzIlAF0xECg21lTL2HF95gxeeupJFJVHH4Q+HAr1Z2WW41LVrUuV&#10;zrZBZRKYNHqKj+zf90usjAfSRAozNyu4NVath6F1qhXxPIoYmAwn6HRU2DcdL5uCZvpGsCB1pJsF&#10;OSsMtOBFCajScCQHH+ustWOIwnSEqgDO1GMUO1ZwzfHXoNy3V64jdmU8zcixjI2RJWcFNJn0BNqU&#10;NiHXiRACsLCAXXv3YnnPHlS9Ahu9EoMDB+H2H8CBG27EG//qX8MNH/h+9I4cBZaWgV4fodBxRiIQ&#10;Odh/OprXTIpkUiMaVCYT0V/u3+JwImdVBQoVqmefwtN3fhUnvvwlLI+GWAgeZWCU0D31diCxbhcN&#10;YHg4jAOhggOtrOCKW98A7FgBXIEQGD4wCnKxCxsbQO1BCH/UsgOpLIjiJOgYszaQkgPJHFnXnEQh&#10;OgC95RUsLC6jKEusMhBWdmDh2GW45ra3460/+EO48m1vh9u1B+wK7USIQpXJLkkjLpjJRDIXR01d&#10;/rUevPpxJPlolBEzyMtysOfvuxcP/Ont2HjkMezmgAEFFBxA1q13LhoEQNISaejBzlawZx7M9ndR&#10;lejspBO0kW66tR4ok5mFB8Z0/WiDKMXfPbC/oUiB1AJ2JNMJgq2xyty6NeQEur11OmbQjGziLdGg&#10;JhO1mhJ71daAMJWgiKhICXHPumdGQYSCAR88giNUDlita4R+DzsPHsS+11wPWlgAg0BOx6gCNB/K&#10;aY17HuTemkH0F0Eqfa/Ewr79OHj0CHYcPYRdV1yBy153Iw7f/Hpc94534cZ3vw+9I8eApSW5u74s&#10;5DR3QuMKZhv/7aRRxx7tMjDzYkrIKrf9J8OVBBpXwHiI0/ffiwdu/zzWHzmBhdEQfe/Rg5yiJfdD&#10;ubjsiMhm+gsEOAzrgHFZ4ro3vBHFzl1AvyfrOZlQlKWkxmJtRq2jVJJ2yQpArLhcBsgJ7apMJUc2&#10;hGNDX9oQDhawsnsP9h4+gsGBgzh0/AZc8YY34YZ3vxdXvu020K7dQK8vjS8RqJBBHWblTTwxqqlI&#10;J/gcuZm76JmtxidIS0bBA3UNVCM8escduOd//jF2rq1j2VfosYwOE0EanKKX8QWazyy+zG1+bMXv&#10;NmMLSc+jpyhbIiqyaPKQKdKP7DdFqmNCUYm2i2wWpIls+O/S9l3o1IeTLp3YxJsxqXMqJ3MSVijN&#10;UxhrjBRFKkTLMiaAOaDUrn3wXsYEHWEMxhgBvt/H1W96I4rFJV1crhVcT4JXZovF1c2QCeReJryT&#10;TMowHKgowAQUy8vYe9WVuOLmm3Hs+HEcu/WN2Hf9cbiVXcBgEeiVOr4p+WOwTEqg0DvlW7QpzWk3&#10;jHyQbKiSYn3X36JEhU/wXoY8zp7BM1+/E9+9/U+xsHYOveEIPS/8JOdkCNWpUlPWu8KJG5UYesYG&#10;CPuvuhIrhw7C7VgB9XqinIpC1zIJfbKoP3XTk1LXAs7KNjUKSammE6y0LkEaQYBAvR4W9u/D0dfd&#10;iMtefwuO3HgzVo5dDiwsiQVaFiIvzsG5nlijQc5miPUyH0Gw6PPfkYtGpwZU4RSanRhCvpYrrk+e&#10;xP1/8if43he/hCNlgYWqQsFelq4SIQSS5WUm95YvTSPV4iYlm2Or/rcRW0x6Wp03JEWqVnuHIu2Y&#10;bJLfcUJAw+SJcWuMknVdm4cuLYndr8knfp/hLyq2C0CDXplcnvrkOxzatES6lXaBjJvJbhK7o0kU&#10;alEWIEcoiLHSK+DWN/Dsd7+HtYcfBdaHcqgJAupQp3WUpDPbQc/hjMOP8p/3XivZ7AKPYMgYGQEB&#10;BUKxgDBYAg+WgMESsGMn0B/IpEd/AJSyUJwIOhjpZS98foo+pPuHuONNyxs6mcNeJz/UbmOd+LaV&#10;VEFneQIBPgDDDWA8RvXoY3jpvu9i9elnEDY2sFAW6JW6hjQgDhs451Aqb9gHsA9wIWBAhLB2Dnf+&#10;yedw7tmnRXn4GuAAH7TMCrUiag/HhDIgPrENcARQAaYCskrVhgBEeTJ0Q4DSRbXkkdkhoAAXPWmQ&#10;FhZFefYXgHIAuL485ODKAq5wcZG9UytQZEeKzepcV8cJJtfRetSAAQCcTqBpAJZNCo/ceSeev/de&#10;7GSP0lfoyfyo1DEiDHo9uScryG85n1ZpiGs1Juuj6ACjvakPiKwxaj4Wl42Tb+WZV/QvBlLerLxa&#10;czQq8+plklILYMwykFpu9syLzfzGODto6cZkAUfkGZ0XrXx1PZNp5isRBQ4BjhkDJiwFQnjpZdzz&#10;p7dj9alngOEQPB6CCl3zJ4NbOkxFGr3xQUBEomhtJ9QsEMdusI4dyDpHV6J2fVS9Pqr+APWgj9Ar&#10;ZQIk67XJMA1rB1azq1mzE9jY5oQpIGgjK7Kuy4WCB7yu1ExGnHSva+1yBg8M13H/HXfg4a/fhcVR&#10;hb6vEXwlOg1AVVeq4KQ8SccSjbYCjAUwytEIpx5+CM/8+bcwfuIxYGMdFOo4t8NGNEGmwIhRkOjX&#10;IuZdcgCIpQsUccxREKtKQwTIEbhwCGUhVn2/B/RKecoCKEnPd5W4TTFvFUYdsyiimn0cjfN13fQc&#10;vOz0OnsW937py3j6/u9i38IAg4LhwxgMr4Y3gVCgpBKO2hOK54+Gkvm/EdiqZwdkRB3CQyIr8LbS&#10;m2xBYsluD+8b6bXTmvrE2dd0P5M9Zu2GaRYua0JZBrqz0syoNrYyScGpUoOUmyRWWalrSXvjGr21&#10;DTz8tW/gpe/cB7x4Gi54Gb53qoygM8xBrEEONbyvEEINAqfuXwbLZ/tdXcQUVO7EvcNacUiXbYk2&#10;UatY1aMuLRclLE4N6bGeR+KqaNpIHwPQZoVJesM+2OnsehSeHwPDNbxw9zfw+F3fxPozz2KFZWut&#10;A/SKFkJv0I8TMlCeO5a1pTJyC/TAWPA1cPol3Pv523Hq/vuBegzUI6AeyqaCgoSOXBpI6I4gaFoa&#10;c+zGt4VcG78UDKRhvSPZtBAXxctfdrLsS/im4drd+M5ytA9tB0tTloS5njSGwdfgeizDJmvruOeP&#10;Po1nvnMf+sMhlhxQj0cAye2wRCS9FgClnmPQypUxBWCd7Ivf8r/Jfyxz6iT5gnAxlfNmcdvXLl/G&#10;BSe6MzGF1BpqoP07Vp/uyC8UJuybP5kinfi2GX2ZoCg2Y6hApMQFlgvkopJKUTqWbmMvMBaYsVDV&#10;WH/qGZy4489w5sEHgboCjYfa77XTJRQaFzMjBFl7SjYzO1kM3RUv5lx2b4tKkKmjgnXG3AbNnVqu&#10;JDuZ0mEjWQNk3U4dIpGYO8DQdaGiUOxOepmMChKKa2B9FWuPPIS/+Owf48UHH0R/PMYCgL4rUJBM&#10;DoEcXFFmdVoYkP/nzCrlgJ21x8nv3o+HvvIVnLv/PqAagYfrINaxBccyfBO5k0nINEHRhrbxyTSg&#10;KmL7NzUtugPMMZg8vKu1sbTtDE3kxRcp6irTRkDzqasMChkTJV+hCB44exbP33MP7vwf/wPjUyex&#10;uyxQ+gocahSl8hQyjj5R1+VLVjfsQeJcJ4FtGrcP89XLVwhaFHGyiXWdo7BNGCUVbgrTMrREba4w&#10;EVnrHp0ahTcnOuJJ2CS+mWFziL9kTcjkifFNBvDUjmFCQQWc9i85ME6+cAqDHcs4ctlRUL+v45Ki&#10;1KJqIAI5tUCtR2pWGXXnw1yEBsQKLeUgVpU0N2bJQHcNaTgCYNtAo5KUvBFUg5MsrIdUJbDGJ5NH&#10;qcw4yNpa2bIo3fsCXk7P8RWwtor1xx7Bw3/yOXz7T/4EOPUCdhFjgRg9R6DgUerOm8CIy3KkETA6&#10;hCaZXBH+9cih9h6nXjiFUT3GFVdfDTcYgMoilltRFMIbyzjLP1aWkbPW6zDX7Lf8UIVCAUH1fpQN&#10;i48g21FVgVrE6T/1FP9tKVB9z2mKVBCD9Sg+B4DUEi1CAA038MJ99+Eb//X/wrP3/AVWRuvYwR69&#10;ukK/KFCSg69r4VmvD2aCDwFsk9GNVFOuE9q/W2h8Tj/OVxmeV7hNSOzCPDrLJiCbfJGhz+Lv7NN1&#10;pN4WMOtnli5l7jYtsXkUKfPkEikAnUrsvBRpFLK2O1oZ70AHDd2QePJ/218BwHmZFHE6++19jX6v&#10;xGg0wosvvYhxqHHsumuBopcdGwax5lRLEwEudj9Toclr7jaZPVaryCw4IM4KiJqMCjFZ8km3JKuN&#10;OJ24ZMlIt01CGR8c7GxMAhUOdV2DnexAcqGGXz8L5ytgYx0bj57Aw1/4Ar7+iU/CvXAKu4ixQkAR&#10;PNjX4NqjIIfClSAnk1qENDQBPdaxudSKwFUFhIDxeITVc2cwWl/D0eOvlZ07I9kQQf2eTCIZr0xB&#10;Rt5pqUaDIrFVwsj4qvwWRZoql9GnDZ9a7tbkxCT1KLzUSMXgEoZlFUQjfVKBkB/SOOkli8QBqGtQ&#10;XQGjIV6+7z7c80efwl2f+hT2+ArL9RgDX2PgCL1ClCgCoVf2UBYl6lp6EKnLkxHU4EDuJmgYrNGr&#10;1aV2uEuIC0y6U09hE0VqC/LFIk2VQ/wIUxpd/64JmFar0SbElHHbXRwnlViXkpobncE2ia+DhtnQ&#10;BcqU8Ur/EuRUJAJQB48qyBidY5mlXV1bw5mXXkbhGYeuuAJY1OUxpDNOXreRAvIbgMvXrsVsTOYn&#10;UkBpuIMi31kVteTXuuisAkK6DpEhY8tgUVqkFnIzERkyECUqy21MkcIVcsqRjoVSPYbjGlR7jB58&#10;GN/+zP/AXX/0R3DPPYe9YAyqMVCN4DigXxRYWliU08Z9ECWoaduwIyCTZ7Aqq/W/gEPhCLWvsLax&#10;hrNnz8BvbODA4aMod+6SvLhCT1rSsmPlTS6XuVmYhghjntWT7sFPQYUTqh7VcjbkMkKkPNPfub+g&#10;S8mUk/FpeFJFCoasUKjGQFUD9Rhr370fX//D/457PvdZ7ByPsOJr7HQOS86h4IBQy6qQQa8PRwXq&#10;wAjMKHplkwdZWs20zW3ydRIzP86F87JGceFJd+qpuRWp3ngpXiaLD5pAVJ4qyISkcHN/hk0t2g4l&#10;tlVF2kjD/m2ktUl8HTRMh+wpT4rNuoYK0UxS+XSSI0DW7YE9QhUwXh/h3EtnwIGxd88+uJWdsgSp&#10;1xcyWbufajkShEbJUuK9UR0raswmaZceoqAhcVrPQZSDnpivO5eKOG1GMvKoR7sRpeVYoOz0J7Wz&#10;HEgUX1xLJjPZqCpQCHAcQGfP4vk778J3PvU/8OiXv4Lw1NPYU9XYSSyWFAf0yhI9cuA6yCHSuqY1&#10;padPtPZUCenDzHJQCQmfq9EQLz53EsNza9i1vBMLew/oqf9qaUNn3EkVExlDVcNq/KwnQRkRqYky&#10;EZPLBeUEMFszm/7adJWEJTjb2AApCPtmp01ZqTqQnnOawCYaYJlQqr30ZoZDPPPVr+Guj/83PPq1&#10;r8KdfgE7Q41F79GvK/SCHJVXokCv7IHJwUNkoOjJBgylsgVjcPM9WqIzsamHi4dtSLpLV82pSG1k&#10;LG8/m8gVqRU5QUu35U+cu92bjk0/UBomU+9Gdxr6xLg3ia+Dhmlori0k3ZdtH1MaTNLNZQI8exSO&#10;4jmarmasnjuH0y+8CHjG8sISBjt2Ar2eBlZFmvPLURzvtLyYzZlKzGB+VImqXztsJMS4JR9k21Vj&#10;XPY9lQRBnJJiU0XBBPKUZvcDy2RaCKDREKNnnsEzX7sT3/nUp/H4HX8GevY5HGBghQMKXwlHCwdX&#10;FCgCASGgMCu4kZ5Sow0AI23XBZHsxnJA6Qg9R+BxjfWXz+Gl504ijGos9xcw6C+ABgvakqT+uynG&#10;icZXlWjIrESx2U2rkU7hGXXakCidkZvaAFE+7mxpqNjIGuXkbhJm6cjQjMgGhaDLyCqEUy/gibvu&#10;wrf+8BM4cccdoBdfxL7CoV+NsQhGadttqUBJBZwrULPkyRWyNjiEIPU6pm+wXNt7Q8Q3wdwetx/b&#10;kHSXrupWpFI0ra69eRFPNtmUW6F5AinaSUXURUiXW1emTTA3Q1uJop3GXIrUxh23gmjbxV3bEkWq&#10;kKTnX3o93cg52fftmORgDWasnTuLJx97DPVwhN3LO1CavtQ4oJNOTCRLltT6AakCi/9pFnTJl1Ek&#10;fyUqgnW/zZpOy4iAbOWB+peKLzmlrE2SdCRVZ0foBVlKI+tHa2B1Dby+inOPnMCJL/wp7vzvn8Bz&#10;9/wFllfPYS8zloJHnzzCuIIrS7iyAEKAY8LCYCD54KCHOQtVsZITyTgpzEyWMmcnyrTnHEoGuKox&#10;KHvwwwonn3kWZ55/Hiv9Ev2lRV2fLxmmyDzVEiY/kRni7Bo8yvv8qjRVUTbiAwC79oS0nBpWZrZs&#10;LyOGrIFi6LUmModBnkG1jIlibRXhmafw2J99BV/+vf+Cp/78L7BzPMZucFwFMSBgoShRFqWUKUOu&#10;CYHKo5PNHrJzzCQpR56ZFl82xdwetx/bkPR0XSXuafhG1toXf/fg3l8C9DoC1kXUBK3sVkmlO0PI&#10;Ji3ieOqkMmsjV8STsMJKT9ui5fZOgmkZnXC3+KSHSyqr4kUrYnc0U2HeJWarJFn3L/NkO0KcrdNj&#10;qVgghgsevVADGxs49ejjeOahhzGoPfYsL4F6pSplr8euFdLdZrlTqyDtOgYV/2j9yN1MIU6KZJsF&#10;NONEOh6r2S9Iu+bWZdRiIJ1xj2WOEBUHmSLPrqVHrYvANzaAU6fw9Fe/hj/7r7+Pb376U6DnnsE+&#10;1Fiqhuj7MXpOxmuLstC0ZPKESKx2BqJCE3nNJr1ILepY9SVfonDFICBm9ItClqb5AKoqnH3heZz4&#10;3v0YvfQCdvSAxaUB0C90uVapykrHhu0keycTpLI0Xxsx+SAPi8IHdCI1fua4nMxkjK1BgtAZdPJV&#10;HmWtTlAWkIbJj4MslB9XwttxDQzHwOpZhIe+izv/4L/g9t/7XWw8+QQO9UosjsdYqD0WCSg9S8Os&#10;ksSwoSaCc6oyGXIOVMyXINYhEtmOQx3mlnzmPzK3LvfN0a7jW0GYOFiFOlzmf0z+coi70khal1kN&#10;l9tvuJ5DCAjjCsHHExplzCme3xmLooFpyqyNef1tBzrTUqWSg6FdpQydYTvQCNax24h0ywnrBIIF&#10;MAs1KPMDGGNyGJUD+OWdWDh4EDuvugKX3XwTrnrTG7D8muvlRKMA2W5Y9uWcUYYoN+e09y7bS5nk&#10;EGaQ3mFOJEqIAcAmlJLVJVstZTxSdt+YtJiAaAPGQSxXW+MZdIeSZ6mqVQVsDIGTJ/Hkfd/BPV/8&#10;Ip5/4H74F09iMFzHUj3GEnssBg9XV4D3IN0GqqSpgulY19iq5AKRy9jQ2lKj4JEWJRACAxUD46LA&#10;qN/DeGEBtHcPiv37sf+1r8HVb3wTrrr5FriDR+QIQdcT/jrZVirLt6ATgbr+MqZp+9NTY8wsR/VJ&#10;2Vgllo8kxxXERfBwoua8Z9me6Qhl6cBBTm0ivb6GqgpYX5PGtKpRn3gEd3/pC3jq7q/hzCMPIrz8&#10;MgYM9GuPhTpgkQh9AFQH9HsFAnt4kjW0wmub7beJMQBw8WbZLgUCIJ7l2yyOKX4vAOerTEVzNeG6&#10;VzvPBZvQhMloBoZO6KqB53EBinRC4GdgK367YOHnYXJnWh2KFOpivvP3rUEFHkitk9Gpy58Ci1Un&#10;PWCdUlC3CkBVFBiXPYwLBywuYvnAQey/5locPv5a7L/+Ouy/4nLgwGFgZYeMo9olalleOS6dUoUH&#10;27Smyq9x6IiGC0KHKNeMRyS0g1kPo5aKDejhNj7IZMdoDJx+CadPnMCzDz6AF0+cwMuPP4HnTzwM&#10;PvcylkLAEhhlVWEAQo8YJWQLqh0VLeSoummcNmSkCA/jWIO6AnmRihJgu1VWPwRId78mJ1tkiwKj&#10;osQqgN7efdhz1VXYd/U12HPNtbjshhuw46qrgN27hLe9nmzxhPAOSHdCgWzVBqEOQSflTAas8qoi&#10;Nc2T9aqE31IurI0tgeH0Nk+qK91GG8QSPXUKLz3+OJ743gN49t578dR3v4fRqWexWI+x4goUPqAY&#10;11gkQhnkrFbyAUW/BHT3k4yLywSeYxkXh3VAbHJ0UhdFSN+mjWZZbRfmqeew4o/snaSPdIu05bON&#10;zjbakNetxgcAerD3TEUq/JRKNE2RdiqrKdiK32nYiiJFV5pTFOl2gSHKk7hJo5ERwPBy327kJGt+&#10;ag6oCagLAhcFvGeMAwMLS1g5cBAHr7kaB4+/BouXX47FI0ewdOggBnv3yJFxZU/HLHTLJ+w4RLWg&#10;gEw5KV1OJcjIJCWU5aoO6PZMFEkBgHXs09fAaIhw9ixWT53C2aefwuqJE3j2ge/huYcexOqzz6G3&#10;McISGAMAPQ5wtYfzQN+V8EEm3Xo9hzpU2t0lJaKj3NRNFGkrH7kfBlyIR6jEeS/vJCyznHLEIMD1&#10;MWLG2JUY9/uoFhewcuwoLrvxBux/7fVYvvwYFvftx47DR1Du2i1nyJJa4UWhB7zoGanOofYhHYvI&#10;iGPmUsAZn6Gn1UOHDlh5TWZCMzAaib/xEDh3FusvnMJLTz6J1ccew9P33Y8nvvtdnHn2OQx8wBKA&#10;JXJyP1jtsUAOfUAUsK9RxpO89HIIgp7FCu2lKM+Vf40lbh24lIoUc9Z1Y7H86KBPFanlMUcjbAdy&#10;WWxTMpdFKvVK7w+/QEU6r7+LgWbaNs5z8WAXiDXclATWLj1DBVuqi9wtDqDmGp4YRdkDPMv6/KKE&#10;dwU2iBBWllDu2Y19V12JI699LfZdfhl2X34Fert2gRaXUSwswi0sSkVntXbsHnVXiBVlC65JTSeG&#10;KkkdImCthJUcOALItkP2NfxohHr1LHg0RDhzBqefeAxP3H8fHr/3Xrz4+KNw62vYQcAKEXpVjT4D&#10;znsUAEpXgqiAcyVG4zECB5SlA5FXIgiATtJ0IJWj+OuqYBQA52uxSu22JZK75sXyUms1EJzrgahE&#10;TQ5DIgxLh6rfx1oB8MoSdh45jGOveQ2uuukW7Dl6FP29e0EryygHA7jBAOhrj6Ao9UoWvTKE9Qmq&#10;9ClrNQE5vCTUwm9ruDZkDS1CjVBVqDfW4dfPAedexvrzz+HJBx/Afd+4Ey8+/jiwtoYlIiy6Egsg&#10;0KhCoY0UMWOhKOTakeDhiNDv9WS8XHtCcSkZ2VItgU2gbVZXL7Ui7UK77BvK8BIqUsxrkZJ6ckac&#10;rkFsM9sIaROJOQpmK2h0iS4Cthxvh4XbrUglXmO4LLMUf6zuAQwPD693uJfUA4Hgg0fNAVSWoMEi&#10;qsKhLkvwYIDejp1Y3LMHOw4exJ6jx7D/2DHsPHgAS3v2AsvLwMKCVPLCidVaFnJRm1V6qAIFROnW&#10;XiYy6iDjnnUNrA9RvfAC1l56CaeefBJPfPd+nDt1CudeOInR6lnQaAO9eoyyqlBWY/R8jR4H7b47&#10;iDEkd2x5ZhT9ATxL2jIcyzqGRfpsrRwalj/L2QfEstMoQJaciRUmcQbr9tcMV/TSvUv9HkJZYs3X&#10;GINl99PSErC8C/2du7DzwH7sP3YUR668EgevuBLF3t1yZfVgAVha0KGWQnoATlZWSGupfA6mqXTi&#10;yfg7HAJrI2BjA/Xp0zj12GN4+pETOPXUkzj93LPYePklOY9huIFeqNEDo2SGCwF+NMIgOCz2BhiU&#10;PTgGQlXHXVfGHyplS2wcbGhZnWS9z1gCgo7qPKXfP395dWGr9frVoEgJkLvJVEeGEFSRHr+eOQT4&#10;6tWjSC19Q6PSaLxtP+eL86PTFhkldBVWG5yNj9qMPsfTlGT5GXsvAq778L0PqDkARQEuxUr1zqEu&#10;StBgAFpYBC8sgAd9uKUFlMsr6K0so1xcBJU9FIMeXL8P1+/JaoBCFSrkRCZf1SDvEYY16rV1VKvr&#10;GK9tIGwM4dc3ENY3wBvr4LU10GgDVFcoOKBkj8LXKIJHjz1KMApmFGCURRnzatZxTYS69ijLUqyl&#10;qpJZVYJy7wLAQBFknNXGoeV+JuGyjFbKpE7wHr1+H8yMysudRoEYdQCKsoTr9TAGYVz2EPoDcL8H&#10;7vWE10uL4MEAtLiI/s4dGOzehd7iMtxggKLfR6/fhyt6cvAKCMEHBO/hWS4RHI42MF5fQ1gfAsMx&#10;/Nk1+LOrCKur4NVV1Otr4NEILtQoEVCEGlyNsFAWKMBgPX5woeyBPMUGi5kRao+iJ0udPAeM6wq9&#10;vmzwMLFsi6fV9Tb32/4EHYpqIuR86KrPW/0GpfOVUKSwbcqmSBmgL6girWcoUh1dkkg7EidQsnDM&#10;7bwU1PzYqiLdTnrEqmzlNyssnR+dgGy91DG8GJ4ihwNDTmCCWrA22WPqgJzuPydUgNxZD8IYwBhA&#10;7Ugs2F4PVJZAWcKVsjUShd5lTjLDGYKXtcNB9vRTxeBxhTAaIQzlKDYXGEUI6IHFIgoVCiKUTi5d&#10;K5lRkty+SUF22RCAopA1iokTcruoVVpG+kcEsyWtXWjXhAysy5OkUyC8E0WuipTFKmSWseqydAgh&#10;oPa1rO11JDPnkFUNnggjEEKvBy4KVCFgw9cYMcM7AkpRrG7QB4oeqOyl9bAubhTVYWdpdGsKqOsK&#10;PK6AcQ2qa2BUgUZjOW6RZSKuBDAoHMoi8dVBZ/s5wBEwKOWMBtLzMEDSgwE5lGUJcoTKyyE0tgWg&#10;zTHElRLK//QlQx6uHUeOWd+a2EqdRavetsNyro8uoiI1iIQ0LVJmFkX6xddez4E3U6SpSnQlbrP8&#10;OboIeaUwLy2Wh3n8T+Q3mxnUc8onECt5Hl53x4B1214BMAVUvoYPHq6QrjL7GgiMwsk1G3L4PMv9&#10;7HpvVB0k7qDjNjYeGpiiDW0Fz0FO3S9coWeo2g1NsnzLQS6PK4ikCx5qINRwTpbPyLwvoXQFCpLx&#10;XvayiB4IKAupwMzaAADo9XoIIaCqaz2JaQvoGE4BRBUz5JyCIJmPjRxp+24rGpiAEFjuPMj8FOTA&#10;zAh1jRBkCdk4MEiVI5MopnEI8cAUGdtm1J5lDavTOABdhJ+Nk0LoJ10jWjBAIaAkQgmK6z0dyVCA&#10;A8nCfWb0igJBt4IWhUOvkAX6pFuGZQcYyVZWBkAiHwyShjKWVMY7lolPInHN63RLqvXZDPP4mawz&#10;8+DVqEhzixQ2RvrF4zJGGhWpWQ1bVKSwrpyii5B5IZVvdvh5/FwIthq31HOtnNMUqS7NMT6xbXpg&#10;UaQBjJrsKgY5Q5OI4bzsrSaWSgYSxeghldh29Uj90IqlqRBEwTRLx2qMWIQhyI2SpBYZEeIMM4FA&#10;7GUJFKQy29Uq3qtysHMtVXYCh3hNMAEoi0K69bpkK0BPFmtSNBszFSmBne4ZD7J6wvICRjxdVdIG&#10;vK/giOAKBx8qubaEZA1n4BBP7WJAz22V2W7Poqwkq7pVlSFloOIivQjxJNyQD3auLEEaKmKZf3LW&#10;tWZZzxu8l0NqWIZeev0S8GJzl9aI1mPd3inrFALr4c5UIoSgWz4L9IpSKqw28kkRpZ5AsOHc+CVH&#10;on82NvfTVoLz4lWnSAlxHNwj9TAbipT1nh/Z9he6Z+07lknYgPWrCbMKoItJ5ws7kShHLNvYLbff&#10;3e+ORZoDdK0pxCplLajCW9HJmlVArj/ylE0ktOO232y7mDJCO4Q65wkR6UHMUrIOnK4sJrnuQ5aA&#10;mN8kHxZP3qWUE/2agj67CFJ87bJrQA/6SOcfZGCxsuU1xeGZNRw0PymdEHmmDVaGuMlCG0OJQNJs&#10;nKSlZThRSTMHZ+dpkyl94Zu4pQZJ3KWxtc28xAAKOSXK2+2tRqsTKZEs6c2v2svIxNB0q/y1tZY5&#10;OpTSRH6mYm6PFwQph60p0oZOsKG2Vh2e0A0kW7VNhuRfKx3piTUt0nEFmGgwg4O0ghLAxKSboW2h&#10;e8WRj/8o0xuf28y6AOSFYOlI7GSLnCa+N36zduu0bnqXKqt5F0Ur5WKUByI5gV79MaXKLg6qLCxJ&#10;/UswJdCCWkvQbYtqj4G0fB3rklRFtMKUAWxx5Ly18wB0S6nAljp1EWHgie9t3gGIVqp17znKr34O&#10;yORXeCSKtFEq8m+0XMUSl2xZ+di+d22g9N3ybNRaMdnqDCFZmCZ8UUqjwkz78MWn8qihSCVSB0h9&#10;ZOF5sEcCNCwlALJzSRVpViICbaxF4SdlE9GhlLrqfTfm9njBsOEqoJtm2aablV8LVmbWmHWipUjV&#10;EdBNDMw62fTl469hHzzqSta4ESRiDjJQLTBRScgZu92KlDCR3JZAIoExjmRBTFGiHU4zkdPWUcFT&#10;p3Xy24TlCKDkgILFyhDVq0fc6TtDunqkeotY8qQjXEICJcVrChqa9wCxJAGxgGL6+q9VNWu17RI+&#10;0t1QzqxPRBmS8ieAnU7oSAzyr/JThgXUksqkxNLlaeUB6R53fmpAU87y3qgUrF1vJMUvVr8etqIg&#10;qMXOyk/9DyTnC5hfZ912rZhmFUFYGy3DtMxNmaQHMUsjppwiiCVPiWHCY+Ohhs2VqjBcFYQdLI1M&#10;iSS/0C2gxv0c8cRDoyHnW8zQhWI74uiGFZ2VlrwoD3IjKrO2IzVSfOKWDS91UstabyhVc0lbFSka&#10;ivS1HIKXU81DUObbuNl0RYosQ9utSLu6y1uB5DWjKSoe0wbbhy5LadoYqSF2E1Q5lpDlRIwAZpkR&#10;9CB4kpWWQU1BYopXHlPQQ0Vi8tLFAFlRiXKRYQI7R9Q+6l+VQSKxekVxphbcDqgmtWAASOtMqrx0&#10;CKAtHblyTKdUmZRoA8F6tNwUbRmt+y5Tog2S20sJiMowCTuDIRNyokjFmhclL5wgpVPWospdU57k&#10;r9FsZWWZJR0fjYiti3kyiAIVi1JVNAEUhwBUJq2yZgpUdq1xrGFRQQBwnA5EESWi/DJ/SotOH8Zw&#10;rEo0KlJ1j7yYg93zobtctwORzfabOSrShjxRWzLViaA8bnzaFMzGJCcHCGnj66UvoAVggovUav6l&#10;RbtyWoWdwjhWS2Pep104W4UVttAkC8O90wXisWIl9ePsPMzMimCrH3okHJG0QExyO6kjmQUuiLLZ&#10;YZkhju9E6JHTWWOxRGWxvIyDkpPjAOO10frIUXA2Mik0FiAUJA8ZabGWijJBsvVmKlFkPNocqSwI&#10;SqO5awPCTnhi3xyzXJlN0rjKf5JvYal0lU2nWZ5VkHTXrUy0pUeLTk/rL+OjfNXyc7rJzDw7fYTn&#10;+q6HbYvy1cNmYoHrY2HYaVlbWP1m75mONyWacaiB7VOilxZ5OTTdm9/i02iStgYVhwljj75y/DUc&#10;dEE+6xgbsVikRZx7TcojZBQY4e1ILxXajJuKjpbpUsOEVBRxAkO6Z9LKslpFVmGkFsgsfjOUWBA2&#10;CMDwauFBbwEuzFgJlCVO2l01S0fcbGIpNqrkZASKxIYyyzcnocH7jF7KZrAZovSR0W8qOI2ZbobZ&#10;1r0pzC5/vqvM41AD5N8uOiiA2bawNj4AyMvQTtaCHjmpsVpPzsqAEG9ojfXIwpP8tbglpB0AZ/xM&#10;NIoFq2tKo6sgLxPO6JRygMYL1TDqz7Jiw3oWwRS0OTIdm8W0dTTyN1GPEjfM32Y9w3lBttQp8jHJ&#10;DYeAGrkiHVeJuCCWV5cibW8zwxYU6dyKb5sQ0+uamcwQ863W2FbRLlRLN3ef1trb9EYgUYzOWjsm&#10;kHbPEStDrs0kT9KD0EknTcdFRWoFbr0MEstqiiJlm80mCWOVGZDlUbAhgCioCmsJMitTs6ANr8pO&#10;tIbEkpoPs8tOwLGMOaaWVBYrLwii8Az2ZpXQaAZYlnxNpJ1otjQoGroEwOk5vkkxko59s57CBCsO&#10;C0/CO5M7mx4yWgiqPC1NLRtJsXsc2eIOBEDHcZkom/PIwOJqY6WbgW1ceFNMWojzoF2XIjapmxOr&#10;NoBtVaQ5hEKVGVOkd9zwWvbeR0WqchRn7YV4jkIVVJGKALAwDGZFRfHoeE+t4GaY05uArHZqGpYu&#10;5WznjJ5JmGgIw+ZNvSVQURlrutaKKY8SfXkY5anallAfwk+NLwuWOsb6QaOVapcqteRWbL9oaZpi&#10;JRn7TpSolaojeOJXlWscwJexc/FtiWqaAFjHUgHp4poGYGTWVKRL8xgVQoOLHejiX+bG0DxobFnX&#10;VfLvRVExiT0WK6pymjje0846zCJZs0o4SR+Zc2bsG22EprIWpHzm9AmEDounMTlEQm/sBepQhXBb&#10;lLWVfUKSkTjpBagCtqPzdAxcmUaAXrzXpq0bc6nSrHHYCpRL+kvLWN8ttgn2Ao1GLmFSkcbyIuXJ&#10;RFbaDtkQiX4jkl4VdKivqUirWk/Il8g5yOnciWYRhmCVJYN0a9oEdCGXPGNSk1m5cp7pD6zCYci/&#10;t9FkaJv+BDMB2u4tWKXNrbxUzEl5RT8aqBWx3ERJqrCssKD0SpyO0bCoAyYFScbQgCIABE5rTEl3&#10;2JiaZpKhAHYTNEcxZVGkNmOtCUSmMaBhNX9KZxxjj8f2ySNKVkWQEflAhA6LYZJHs92UJgLAcnVz&#10;E3Zuuk4sqeVugVhnbc0GkN+zZEDoJWVJZF/meVrQgo0nqhiVzYBZpILUpFoWAwL09leIdSsKsYwE&#10;pMbNAqkVbMM96gvQBoV1la/2XoIq3eCk+Z2Nrtx1oC2k5408Hkm7O+ouRSq8yJHUzxTDTt1MxMn8&#10;sfQeQYgTeGad18ygL7/utRy87gO207sZcoeOnWkZIZZLIo7EnspmDc2t0x/JYRmb+dteN1ZFlDG0&#10;Ya2eHyQ2SmnE34kGjh676JIZYSbABSe7m6BbO6MitWET7cLp+CPHrwxY5Qi2AF0P8nVSYaPgKNrD&#10;MPa9zQ/HmgNTMOaBTJiUBpY5S47K0QQ6zmMCLZ0siTEcK1+iTJNuYrDEWBVzzsvkBpjyQ6cCiJZ6&#10;I59isYnel3jyCRioJd3mm2DS0VLfDE63NBg4szRz+nIQQ3oG+lGGXrTHgHTSlDPPMSB0BUjknKUC&#10;kg3JsfGVNNJM/maQIuggdiYmZX9rbk3MTl3yKWEnYXIWM9/6akZW+iRuE42S/ghg1AzQF246zr6q&#10;4L3uP47LVayILLRx3akSyAnO3HSiwtwEmVu0CswtxU+wsbsszQ5/W3GTMUEdiZxgXBMENMzV9tiI&#10;oTks7wD2WUWeTsukP0hBqVADcqiI8Y3Um1m1Rl8sUG0RCVG/iaLQpVSWVJ6vTVgAtOILSEqwbQkI&#10;XSmfBJZDpi0dUh6akatpS/yk5QKVG/3S5TZRdXI3SVusPOFA8qZ81AXt7VgMUYHk43+kaWTRdY3f&#10;bcZPyau9bQ4bMpO6mPRIZI/2gmTIJKuf0+YBOsY0ZQFDsn2pVc7bhRTflPowt5vlfw4C2Tq17Vy3&#10;6zNPSERHkAZS+LSjMIARmECfe8NNXFcVfC2KVCqQdhaiYOp6RXlt5jOHLi1InsxDl9t0UKYsqFUJ&#10;tw5lGE0ybgJxeUR06CRZfjYLlYHYUqcxleTW8KeIMbAoG9LxOVElGdesG6j1WviRCtO+yzAAA5AL&#10;4FLXuUmryUMXfd3Q/DSiMWs1K5tEXEMRRvqNPLUIJ6zjbHbUfs8LBmRCRYMbj9jIMB5BZCv3h5Cs&#10;DWKb+EvlEMGZYuWU3y4q5XO+2qHL1yQmZMd4mPkxqoRmaYjlfqlsQMzcdOE4SCbBAsltrRaPhaEs&#10;XnufyKr9UFOoy5+doaA2WTOCDCYfscHoioxyf9ptaDPC/LScuyDskqE4sdibPglalzK/0K3DRGat&#10;CqEWMkBPf/rM29/CdV3D1xpx3ghrIRC0wWsxw5LUDkdLCV0AcquwXVm3DA2YMhWZkT6IW+RT5tbl&#10;L6H5Lf/VdusE2z9JSGzMCq28m0Iga7MzS4Ogi8wZja5mqlYGpSzPwhwQ4bI49d+MrgZbmMFkHXyR&#10;jaYXcYPZQ/GDNcFJkqWSt/PQguVZVxw0FWlTgZsizYc8mAAKsvsr0ScNKiP1+aMMxnxuLpckfSKN&#10;QvKcIpgCrbQNJ+MJlC/6Oda7qDRl5QUAOIjStElghihS8yf8UreUFHiGXWhyZ24TRd9WpKCsXDO0&#10;ZNrCdsaXS3QjEo1H/plE26+BtOnoCpOlnZcBxzJRZWrnYWjPwTOD/tM73sa1rxG8jhup2d+INXeL&#10;MM+yzjFCCciZcT5IGwSsMubFIe8iQOpPd7GkCJo0q8il71PRTKMJaaFEY80b33S0W0S0UrX3hiJV&#10;fotya/lDTnKLNhO6zdxaSHFaeei/So+lm7yITFis+feUN5aF/rGMEeVm6xaprKk0jdZWpFmi6tah&#10;mrMhEoDiPqTUdU7fLWzKU5vGjP7G1yld7y60yqUtJ7LRzdSoCIdZn+JBwjNJqxx5ntWlpptGo655&#10;Pg15GQqP2m7yLgfaCLNZeaklG30mGtTSa9TxLSDySeKOccwRDWHK8iyzPI0B2kuFUk/aW7ZTvuRg&#10;Zwb981tvZF97PdhWGBDtCdLgbIUmM362yJpYWndLxQoHyMzgLOy8kMqQd0uDCnXMHYAAp60p63ma&#10;HiJMRGp96PIdEUSjYXp7m+Q1uXX5mxyPigE7MC3feV7kdyCggA5rMKRboWs3k6UhJ7o7XagPbVzN&#10;TeC61wwqogB1KZUpcFG67O88aK/wsMmkAGcHQTCS8FpZRTfd9z8LBCkTXUq2GVh5NrVYIMITWGRF&#10;ZKIrv+28JUxaqUHimOI/h7MTnAgN2ch1KRFlcw2bo62Ip4Ft+eMsTMv0BEjKO77n8p7kSLrMLptk&#10;bPrLJxbbYbvcLL7Z/rog36RuJH4140s+7dB1DnIfG/3wa6/iEDyCtyzL5jSKA9tNpO7DHEw/TzAo&#10;KSvW99YiclsP2bBIO9yaUA3bWCOZ9dFii27pNddSxl1CsdETGrv4BKBhmbXRCKP+WI9Mi2Rwy02V&#10;zCx/EHGAk7nZlEYHGBrnXOhWVNMVjeWrKcyiyFgOMWaNIPMXaVKe+KAmVVdW1F1ms81hPrStkcQL&#10;kRHn9ODpyB/zn9PbLkfh/aQiZZ2emPgwgeijNXSTWhqJjSCrIpg7FLRmo5PGKbBtr3OQGOOLPQoi&#10;oc/c9T3mwOpXDnUTRWVj401ZSQWfhl1yN4lH+JH8aXxtf42wTZDmpR1CvlFs9OWBHlQicgwNS+99&#10;3bXsg9ftoVIFU5Lt1iDoBJQVnrSMjbWKyBRQVHzQFaiy1EXcSBf72DY5cUM8BCOzSKNCs/hUkaKY&#10;VK5xYXmXIkUHQ3P2zXYzpSGCo85Qgcq5b+hK3hD92zCByZZ1UfSruuUJCBmp4JM/ebfGULZippCU&#10;+WN1aNrd+m86iEHLgqXsJSWNTdDOtlk1DG3N46+MmyxpoFMHZO5WITWKnP7cMmKC3M8kH/LoJpCC&#10;tf1lOWECojW1CVpWveU4j50x6W8aUl0wvmuc+oEhFVoXMTXpvhAQ5joghtn+aaY8kV8p5E2os6+W&#10;jzw/+p4JbCre9rF28mGeBiMh4yljBh+z3pLu+ORMO8kHBt1283H2tdwTZAIUCe9Y98m6/Cm6ESfr&#10;zUQoV3wEjTc0qibYgcnL3ueoDB3gguSMWzWnuzZZViJ91goDMpDeZtCU4mq4GdpujRY4hyqmtv/2&#10;r+kQf5Itmawhdc4VX2aUqJvxra1IrTti60HVXWeknbHTuGZuGrdjWdAf3Uh1msYzC7kwT/BJQZoQ&#10;Q1eDQDJHtmJBjD75R2fUU6mqFGXWvkSnR8ptE2b1tygv67wc4ncJm2d/S3W8A6nSS0Tye7bymMb/&#10;bljpJyQON9HO7ySMO9N9Jv5N9xOhZNCU/Lbd5s+38RQTeU9ICjdoI4ZGzrThfNPNN7L3Xlt+JUD9&#10;NNZ1MrT76FrWYhYuQsPkUIXLsNHvlsIVTyDH2quXgmgoUlL3hnI1v1o0uUaJ/hKTYgFmMLeJ2OzD&#10;hNlPk/nLENnIk4U8FZo3YqRbCPJs6Q8yv3kFzvyRpm+0RqUZBaDJg9wilda2gx+E7FTn/MskjCZR&#10;5imdJqT7nCtS0lkKadDNm947lBNMEneDPiCV+WZo8WFapZtY+pSBNH9Qnk1AoyRIHkxOu7xOQ5ss&#10;C2vu0n2VDzl7DDHtecE8Ecs03swCSQGBI2/mjaM5Dgxo0FhQ4tDF73bjLXR3pZ3chHfNbx1RS11S&#10;2U+j0qZQE+fp1ptvZs9eloAQZJQha9rbukqshpQ3+25/o87L9FzSg9Zd0lnnDn9EJApId/7Y2Gc+&#10;VNBwkyLTyNpDCqromTU+sbLi8hctcHNzmRBEf0IuQgzrNGC7kBKStTC5Vq0TZl110t/t1nWqE7N0&#10;6G2ESCz0GcjHcGdYBgxVsuZ5xthvxFQ/JOqb0xY7sjFiCB3nBRtT3xK6J4wYAAcfx9oNIjPNfHWV&#10;76QCcmmsfR508E54k+lGorhVd5ZMz+PWhck8zIdoOUeZ0boyVaZN8XXLdFv2mbLhRUmx1dudxy0P&#10;n6Mrz8kfM5JMBFUBrEMtt77+Fq6DB3vrGlGMMLZ6WdK2Tix3yysZMcBO9ojHheVdXcqWG2eFKsKZ&#10;thzmSzuiVZwv95DQmW3VdMvvTjKaI8uySpyHNLe2BZNisQKZjq5KZmgIqo67tPNhx9m18yb5MTeo&#10;YOWCo/l1uhg+Ui0TVFE/aIYm5LzldjHAtEXlsgkm9+2fP0SsJuPbjB9iBEzz1C0zBGTacV6kBpo6&#10;yrWrDHnKZgSKxss0ureOWC0jptdNy8GknDfdCGa8zPa3uZu9bw2RPwTRGarfjJd06y23cu29Vk7o&#10;2ND0hIhaJaGJcEwjdbti0WTfoe72ve227SA9Ai5WjGw/t/w/gxr5K93N9F1WFVBziVGmsOZBLrjW&#10;HZqXC91CL10TIpup4bgkKlek0U39yBI28wdAZ/+by6lmlVjTrbH0JDYQub8sf1MUKQOR3/PoGFEE&#10;qXzlkYrUPpxlXmuG9IZOxJ1LzXxY91GKQmaLhdjkJrAVMPoTyUJLQ2eYrv063UIUZ+FPzl9M0Gpu&#10;MudhyiT31/od01VnymmZ5taktVnjLxzbF9MkWuqsG1q/U11N9ZBAoFtvvYXTPnszxVWwrCxyEGnr&#10;Txat+lHG5WHiuzhkr7ORZciKIy+WPPpGTevqnpK0GsSmYPI1a5ILWTTc3NtibtChBklV+MIUZ0NS&#10;Om1FGtkhftrf8t8UfTWR5x0T7JwUVfEnljwD2Zi2fBHLJR0yI+Fnu9l5mql1N6XTcmPtQWRWtPUs&#10;RE7UDVoWSlHOlhxRaNtIcpwcQHKnu/5OIiEcs6EWWXuZNaRAVtbKPSJRpHqGKABdSaGK2ThE6hYV&#10;c9ZFZUlDfosyZ+0CGr1EAbpqOJZOc85A+dvpxqCg9OsOLGI5iBtgLTOX3LRs8vJKJ3jpMirjGef+&#10;csetuMkUu+RMcnfB0CRi0V4A2hS1FamVqL0bolFqDWPUKQC94Q2iSEPQJk4LuhFbAzlztDBnqvIM&#10;SklntBkmoptCS3scp9tSM0aZX4ssL/z53ZhMsUxH3g2IinQKbbAUpn/uxKz4BNaNy5kn9NsSK3FJ&#10;bl3+mmWd86XbrTkcIW6pITJks/UK4zLmYEW73AGnC+ihOUKzgY3IrcVmueZuTKyWfbK22DZ7yM8Y&#10;hvNxS4vHrJfY2FpXPPEtWcrTedmmK3+Xhs/ilzSSPwvb7ZaWIbKWU0qxK60uHjXf22Ads87zfP7I&#10;9cGFxzZJtRnShnZuiUj22+eBIHXQZNEhI5RJQkr3XRw5m1eRvzIeau/xt3iZDYu3U8gFeVqc06K/&#10;8wxDUs9a+27IMXDy2G8Y9S23xvcON2VtdJ8JFmZ30UY6u2j5a/O5yfPkxlItp/oTCI2pgUs0R7dM&#10;xmf6a+R3czfJr/1Nrbi9y2Nh8qCby0YXpAylKw5nC8uhjZ2sLZUDKrzyzeQ3vbfdUuRi7UlvTehi&#10;zYtgCj/IxrebeUlZtAhyudjMrf2eKyozguz3bDfjh5RRDTnj3a68EX/GF+iBzzBeaQPDVlTKc3JR&#10;m2yqRHPZbz+bIc/NhTxt5A17/t3e87+seeB8vujWN97CVfCAT+2XI+28Z11linZGWq9HOmFkY10E&#10;lZYc7S5vC9OUDDQ+S9do4diGdoftcpOxzBQnx19Cb9vN3qe5Cdcn08GU9KchF5yg+Ut2XM7zLDU9&#10;9WmaP3OheDRfkyZL09w2E95c582fsxl8MGtN72TfLP1pmAgXu+HKD0JciZK75TPXuVuSaYLchjRJ&#10;17QZ7hykEzcN+kgs0nkWvBNJv3Ezn1KFZ/uaoGMmnKxrsfXDOlEJlYHGypaWW9sf0NFYZphF01S5&#10;2XbIEAi0pPNUWfNkWYgDfwxtCVX36fATAXDMDA5ZBlp5nMxW0sKZE8Sq6mCQfsutjUb4/FvmJwer&#10;YJFlusPKI7X+2m6AVFxGACOowpIVYUzQd/GcviR/EqrppgzrfLTB1t9aYbNH5F/8cgjytOjmzMpu&#10;P3OBWfeei/+c62lJVh6XvefuFlbcpAySpSF8mO4WS1EKJvqT8eWUtnBd/utC/l1osHw03RGCHjIt&#10;pSW3D0CvaRb67IR8+Zbe2fjFssKD2EPUqVQ2ecRfnl8rUHOTCql5V/6TskDZoGkpzVmWI0vYcpjJ&#10;dCOMvasM2290+NP4crcufylfISkX1jzq8qpIo7qThiNtkChz4xg2C2fvWnaRPojXtpvJTx52O5Ho&#10;1t/5k+V3ko40LJXPbdAtt97CtZeCgQ6Ya6MoI0NZZByXUKiQMFR5ptsU54EwegpECqUYdFxCKLOy&#10;YeG3NAwCLTcmbgqn0izJ6QdtbmyRrbjbhICFZF2/FlOO/kDakk1tcXP/+W+DpSPfGdp2UPMwEstv&#10;0LOI8tiiFdVwS3a3yDGrAkmTPvo1OyQCOpObbwiFvic3jU5XQORnGcjuNBmvE/6TrvWTo9o0dKCG&#10;PxEW6TYbplkpwipNz/yYgGp+7JEJHCtXezd/4jbfrL3NcLMOU0Di1rxLBTOTTJfi6X/5xB0IelG1&#10;KLCoIlV8HKz+qNIkUWDJTdRb003JjPlOXLBcsuYo3T8lKef+mrmFlEVkb14W1uWOCWefTJHI90Y9&#10;AyVesvg1sOXDKR9jPrNMKNXGF6Gjm4ytwKxNQPia8yxHXr2ll4DIvS5RpVtvfQPXXiwjY1oK14ye&#10;oacAUatFUUWaE9VOK3ezis65MrRv0UqUgqEs8w0F3CCNgaCKNKNCCsEmVuyZXBJjzJkUhFZ8cQDO&#10;SjcNC+QhYrD2hyxJztSIRKX8aCvIKIgpvlwYDFIxEzeFV6Ik0jpaEwJbN2h56iI4KZjEdlWUUCWh&#10;s9l21oKmkE1Uqas2ckKzzhKDpSw0vWmVVeJLrIMqh9yN43BTB8Mbcmpcz/zFNbntvIu/lPWmPxIG&#10;6Dpn6+JleddCo4nlTxrdlDKcKP/WzqWYTVOsE6Ulj9OTw6yqsjbIHaYBApSvsa5kyiIqS0OmcBuU&#10;CeRX001YkeLJ2BO9tt2s2TF+EKU8bxdIb05AxjeDii+A1LBYeUnZSx2L32699Y1p1p4kkGW5y3JM&#10;rVVK2iwN0sQmx51ai+8Z0tp2LMgPegBFuzByWkQ4rAvR7acB0if+aIqd5ampSNstc3RVJSFPHCeC&#10;CgA1x+aghdIYmyOAScIyQa7pzdKdmo85kPLCLWUY4vf548+q5lxhyBgQC192oGVe1MITGrQnQwCU&#10;H8IjCcBEKMl1jtcxWUW2pCR/bWyW12nf7fYszPAjRkdzkqQtM/H3lDWzbbTTav825JNZuWyZAhI3&#10;WW/Kyq9pY5rB6v2UfEx7n47ushD9s3n4zjxTUuDbBeND3gAZZirSrI7Ze3HoyKFfChwQ2EeFw2AE&#10;tnEuCU0kz2SSmoIqA47LgybfAfEn42RIbtl3JoZzk4Vqy7OICEIvg5xD7T1q79Hr9QAAtfciSIWe&#10;VQpGVdcAgF6vD6ICIdhFfFKpnSvi3xAYde1RFKXqDmFK+h7kzEgH+OABMMpeCeaAOqS7kjx7bUUZ&#10;daiVHpauH0m/zgcve8xN/ElaGefEigzBwzmSiwk5qCwx6rqCDwFl6eCcQwhSoNa4WKWQfPT0m1Yo&#10;VWLeDvJu8aD5LnmXfKh15AoEBnwQ664se6iqGj4wnCsAcvB1DSbhv/cePojlG1jiCBzgg4crxFoL&#10;CAgshzMHBHjv9TcAMDx0dxoBrnQIwaMKtcicE6s4MMEVcvRd7WvUvkZRaqOhlbD2NUAO5BxgM65E&#10;8EEGU0zuGdB1qQQfGN6bHSfrVcUicai9rDOG5U154H2Q8OR0GEXSMSVn77LEkxHiHVsMH2qlgWPP&#10;jFwBH4Rn5CSfgNQfVl4GPePVa112hUPlx5qi8bxGgMiR5dXcJK2AEAIqX6Eoyyx9wIcazll5JZpF&#10;nyutzBjXY7hCGo0QApiBoiws53DOwbkC47rSuB3ISRnUvpZzkR2BnMjPuBqjKAs9pzUp2S6FPutb&#10;J1SuDWYfkeofe6BxMlv5SRlaOYIIdMsbbpXrmL20wOS0i8LpbGuLaLvR2fIoDXVVg5nR7/dRVZUq&#10;DCloUx4hJKshhICy7ElBq9ItyxLe1yjLPkJgVNUYRVHq+YLWoghP8riLogARoapqQLu/ouMyU14Z&#10;G3yIjAcDgQPKslRl5aXtcARf13BFEghSy9/7Wk7YJoIrHELt1Y/kT/IlSj/oxomiKFCUJaqqAkAo&#10;ih6Yg9Kt8y4sitL4JvlIvBEhF6VtftLvUhsbU8515LUpZu89qqrSvCaBk3DIJFTSlXgmBT3ohBuI&#10;tAERf0aX9x5FUeiQkvIeQNnrgUNArb0p54TnREBROBARQqg1v6RlSNqApIbHayNcVWM4JzSYvJkf&#10;qAKAymzOsxzOuVj2eX6hebb8WZ68rzSc1GDbGFOonMjNFdLoW/pWLnbIC5QfMgSgylp7H9IYq3+S&#10;8w18kAOKJI6UJ2ZRxEVRRPlJBk1Todg76wnxxg+ByC2D4JTnFs54ImUj8mp8rOsahTYQJotFUQAE&#10;5YHQZjy1eC8GuuI2mu297ac4fOTwL+XE5R7MDG8HuhAYI2fCBET9CWPtkRbWfltU0hjUqOsaVVVF&#10;AZJCFkuybblJoZvQJbrsuwkHkb2LuxW0VYw8LfktliqRVBJSmY+CwjI5IUKv1rlWCDvz0MJK3Klb&#10;6DQdo5VIhNgEMaevKPKJJonXe1HUeVm3827hJYxUbicbZLTiCA3eiz8Jm/It3+pYPlZRJM5WGjkd&#10;YEgDL24WN5sl0ArLlAYfLe/GN8mr8USUCtRAaJdzoj0pFaKkKJkZo9EIUGVp+en3+zEOi9OGySyv&#10;hna6pI2RuFk5J/pIG1opq6YRIZFkjaFZqGBlh+TJ0pPfiOmErOGC0mx8kPRNbjR0Vg5t2LcQghot&#10;quw4yabxsQ37lucZWt/te/475UfQ/r1d6Io3z39Oa/xtFqkVpIHVIu2K9HyRF8S0gkFL6Grtltf1&#10;GIBYG1ahpfCkAvR6PW3hChRFCSJCpddMey/CkSyVACKrkEG78dYtqzEej1EUBfr9flQOZSlWGnOA&#10;9wyxBFML6jILqqpGICIUhYvC61yZKkEGIul22h0wCEkxE4niM0EviyLSUXuPwWCAsuzBe6nYvV4v&#10;8iUvbBPY8VgaGOMDZ0qp3+8rrcnKR1YWZSnKOllrDpX2GsSKketq+v0+nFp1Frau60xpNCuKWSVW&#10;LuZuaZuygvLKeMwsZSKNjQxHmCIIQRpVznoHcpUOoSjKWN6WnsiWfJeGQCzXXA689+j3+xgMBqjr&#10;GhsbG9rjkYbJZY2q5cfyZzJq7sYDaaCpUX6j0SjyzfLInBSt8SOo7EvZtHsQ0gOxxivVb+lpWb4N&#10;MgQkJ8ELnSV6Pel5IFMcKX6hz+Rf4hAjpteTcghB/OdWp8VhsPjsPZcZA2c9AONfO47tRlecOd+6&#10;aJhQpOaBW1377YAxzZCnlcMYbxVGBEeEglRArVITEVZWVnDkyBHs378fu3fvwcLCIkajEZ5++mk8&#10;9dRTGA5HqGvrAkplqutKu1apy2CC2+/3wGoZiRIVhfjyyy8rfTKWGrR7YnmxpygkzqqqMB6PQUTo&#10;9aQCmkBYxfHexqbFQoFapKKYklJz2m3sldJIjCvrFhbRYsktUmQKnjKlSarYxGJJFTtPRxSjKNhg&#10;FoyOXfZ6vUj/xsYIzrlY6UyOoGVqll2/34/piFJhDAYLUQkVRRHTtLBWvmhYm6ms2jIi5ZiGTcpS&#10;lLnQLMpT/AKSTFIMIYiiF0tb3OpaeLV7924cOnQIu3fvRqEN2Xg8xunTp/H8889njXVq0E3B5nQa&#10;XGYFitJpGgWkyhIARqORxmVllRohK0uLz/xa+TILb0MIsYfW7y9gYWEh8tfkQ2QEcQhmPK5RliWQ&#10;NaTCU8mXpW2yH4JHWfawsLCA0WhD00e0SK0xMRmwdAsdQrO8Q/ljdI/H49iIQeUg0XvxlGlXfEYn&#10;sgZR5O4VVqQ5sbm7CZ8VvovjZgFFIRMo586dAzPjwIEDuO222/D93//9eP3rX4/du3fDOREA7z1e&#10;fvllPPzww7jzzjvx1a9+FSdOnNCCKGKly/POHHDLLa/H+9//AfR6IjRivQQ88cQT+PSnP4319XVV&#10;XGl8TSqjKIg9e/bg3e9+Nw4fPozRaISzZ8+CmbFnz17ceefX8Nhjj+vkhbTivV4PgVkmEohQaLdq&#10;Y2MDvV6Ba665BldddRV27NiBwWCAhcEAvV4PG8Mhvnbn1/DE40+qVZoE0RCCWGQbG0MsLy/iyiuv&#10;wK5duxGC0G1KkYjw+OOP47HHHsP6+joWF1cwHotVnYRcrKa3vOUtuOmmm7CwsIBnn30WL774Ioqi&#10;h9279+DMmZfwxS9+EaPRKFbMo0eP4YMf/H5cdtll2LFjR6w8g8EiFhcXsbCwALJGRMv/2WefxQMP&#10;PIDvfve7eOyxx/Dss8+i3+9jeXk5+qXYIKQhEyuPq6++CjfffBM2NoZY31gVy73o49Spk7jrrruj&#10;vBl/oPIovZERQgi46qpr8KEPfQjvete7cPXVV2P37t2x4avrGi+//DIeeOAB3Hffffj85z+PBx98&#10;UJVVH+PxGAMtp1y2TUHUdS1lXTS78lVV4a/8lb+Ct771rdizZw82NjYQQsDp02dwxx134Fvf+haq&#10;qmo0dCK3qVGv6xqj0QhLSwv4a3/tr2FxcRGrq6sYjcZYXFzCwYMHsXfvXiwuLsZenPDQ4ezZl/HY&#10;Y4/hoYcewjPPPINHH30cw+EQO3bsaCgPo9cau16vxI03vg5ve9vbcObMGYxGI1RVjfX1DZw8eRKP&#10;PPJIo5ysXiPrce7evRtveMMb0Ov1YuPknMOOHTvwla98Bc8//zx27NihfBMZyvm6ncjjzt1edYq0&#10;Tai55wLOLOM9YtXIzDUg3a3xeIxbb70VP/RDP4R3vOMduOKKK7CysgIiyhSpKIC1tVWsra3hO9/5&#10;Dj796U/jc5/7HFZX1zAY9FGWZSYMPRSFw9/8mz+Mn//5n48K3DmH4XCIu+66C//8n/9znDlzRq0Z&#10;Kbxe7E5L1+ayyy7Dv/pX/wo33HADkFkKRVHg137t1/Cnf3o7Xn75LEgtD6LUta+qSoe3hA833fQ6&#10;/IN/8A9w1VVXYWFhAc45lHEiwuOjH/0o/uiPPo2TJ081Wn0TNLPYX375LN74xjfgp3/6J3HDDTco&#10;n8QiYO36PfTQQ/jYxz6GO+64A0tLO1BVMpQiZSErCOq6xk/8xE/gb/2tv4Urr7wSZ8+eVaUp46Vf&#10;+tKX8b//77+E4XCoDRXjjW98I/7lv/yXuOaaa7CwsKC8CgAKlKVYok2hdKiqMdbX1/Hiiy/iwQcf&#10;xFe/+lV84QtfwBNPPKHDGTJMIg2SDC2wWlkHDx7A3/gbfx0/9VM/iY3hBqpqhF45wLmzq7jjz+7A&#10;//l//v+wurqGhQWJx6s1WRQO6+trWF5exvvf/3788A//Lbz+9a/HoUOHsLi4GJWXVXBmxtmzZzEc&#10;DnHixAl85jOfwac+9Sk89dRTWF5exmAwiPyDTnxaOHOzxsZ6LW94wxvwi7/4i7jppptixa3rGmXZ&#10;w5e+9GV87GMfwxe/+EXs2rUrWpQST7JMq6rCcDjEgQP78Lu/+7s4cuQI1tfXtdEeYGlpKVquaAw3&#10;yJjyaDTC6uoqTp06iXvu+Q5uv/0L+NrXvob19XUMBgMU2ntwzmE8HqOqKhw+fAh/+2//r/iZn/kZ&#10;rK2tRQPk+edP4U//9PP4rd/6LXVLPYtShyM2NjawtLSEd77znfj5n/95rKysoNIuPuuw0T/7Z/8M&#10;X/7yl7Fz586YvtFPWU9wu9AVl5UHWkM0huLI0SO/ZIorJ4hEXTQ8XyimZbjtJpWK40SSVD6P8XiM&#10;xcVF3HrrrfjIRz6CD33oQ7j22mtjBRVFYnFIJVteXsbu3Xtw7NhRHDp0CL1eD0899SRWV1d1wsq6&#10;0TJ2+La3vQ0/+IM/hJWVZezYsQsrKzuwuLiAF154AZ/85CextrYWuWOFbcqmrivs2rULP/ETP4Fr&#10;r70We/bsw/79B7B37z7s3r0Hn//853DvvfdhNJIuiym/EGSxiwnOeDTC0tIi3v722/BTP/VTOHr0&#10;Muzduw979uzFrl27sXPnLuzevQfD4ToefPAhPPzwiajQjSZTTADj7NmXcfz4a/AjP/IjuPnmW3Do&#10;0GEcPHgI+/cfwIEDB3Hw4CFcfvlleOCBB/Dnf/7nGA6HjW4kM+B9jeFwAx/4wAfwvve9D0ePXob9&#10;+w/g0KHDOHToEHbt2okTJx7Gpz71SQRdthVCwLXXXou/+3c/gssvvxzLyzuUrzuwvLyEhYUBBoMB&#10;BgMZe1xcXMTi4gJWVlawe/duHD16FFdeeQWuvfYa7N+/H+PxCM8++wyqaqzdUOvay0RiVVXYu3c3&#10;3vOe9+CDH/wr2L9vLw4ePIj9+w9hcWmABx74Hm6//QsYjYbahbcKIg3u3r178cEPfhA/8zM/g3e/&#10;+/tw4MABlHGMNXXPjbcrKyvYuXMnjh07hqNHj2JlZQWnT5/Giy++CKhcj8fjWDZCq9Qz72WMFAA2&#10;NjYwGAzwkY98BB/84Aexe/deLCwMsLAgvFhcXMbevXvx7LPP4vbbb48rWVJc0shZ/HVdY2FhgH/6&#10;T/8pDh8+iv37D+DgwUPYt28fdu7ciZWVFSwvL2NpaQkrKytYWlrC4uIiVlZ2Yteu3Thw4CCuuOJy&#10;XHPNdbjiiiuwtLSE559/Hmtra9GCtHSqqsK+fXvx3ve+B+9///dj794k88vLSzhx4gRuv/12IBui&#10;Md6EEDAcDrGwsIBbbrkFH/7wh3HgwAEcOHAABw8exMGDB3HgwAF8+tOfxve+9704/h51VEuZbhe6&#10;4qK2BZr5IWqcTNxCR2QXC3nFF+EAoDPzUqFlqU1RFHjta1+LD3/4w/jBH/xBHD58GN6LgjUhGg43&#10;sLa2ivF4pDPNAcPhOgaDPt72trfip3/6J/FX/+qHcOjQQdR1hRC8TurIUIJYAWL1Mnt4L+OcZrl4&#10;L5ZA0LEn64aIBZxma0ejEep6jKoeYzweoq7HOHfuHDY2NmDjsqJEZbaz1vHTsigwGo2xd+9eHD9+&#10;HIuLi0rPEOPxENV4iLqSGeQrr7oKl112GUajUcy/CXit3Ufho9Be1zXG46HmaYjRSCw27yusrOzE&#10;ddddh0OHDuHcubOoqjHqutIKKs+4quB9GrscjTYwGm2A2WN9fQ2rq+cwGg0Rgq2c0JUNFFD7MXwY&#10;wYcxgi6nshUNaoYDOnteVSOMRhsYj4dYWVnG619/C/7e3/tx/P2//zO47ba3oSyLOMYtPQEpA1Mm&#10;Rt/GcB0bww0AHmfPvYxnnn06KmHvPUYjKdcQPBYWFvB93/d9+Mmf+km8853vxuLiYixfK+/RaBRl&#10;ATqUMBwO4b3HzTffjJ/8yZ/E3/t7fw9XXnkloN1Wq3R5uVjDazQzM/bt24f3v//9WFpaiuPRpixD&#10;CDhw4ACuv/56lGXZoEPkVSZIx+OxxpfoBRhVNURVifVo8oqsS2xphCA8FbmocPDgQXzwgx/Ez/3c&#10;z+FHfuRHcOzYMTBLr9D4It34FKfJFACsra3h3LlzjfoJNYyMVmtgjJc5PZZPi9/kO39ydLldKkxX&#10;pK8AEqMT003Q1tbWcPjwYXzoQx/CD/3QD8Uud1BLYTQa4dSpU7jvvvvxrW99Cw8//DCGw1EsHKsM&#10;R48exc/+7M/ive99LxYXF7UihGidcLZEKC8UE5SqSkJrgm50Bh1z43wNnn6XOAv0ej0AMgY6zsJb&#10;hdjY2MBwuIFrr70Wt912W1SwRVGg0AmnsixRVSPs3bsXhw4dQlEUUZmmiioL9y1/OY1FId1qq0iG&#10;G264AW94wxsASHdzNBpjY2Mdo9EGAtcoijTOB3AcY5W0RHl6LxM143EN5wiDwQBB04cOuVRjUdBW&#10;sSWtkfBEKxhp9w8ANjbWMBgM8AM/8AP4hV/4BVx77bUIIeiqgTRjLJUtyZENAwDAxnADL7/8cvwm&#10;lo1YgxsbG7jttrfj73zkw3jnO96NcbWOSodFiqLAeDzGs88+i2984xv4yle+gocffjgqEBu2GY/H&#10;2LFjBz7ykY/gwx/+MA4ePIj19XX0ej2srq5GOc0VZFVJeS8uLuL48eO44oor4qQkZysWmGVM8eDB&#10;g9F4MJ4Ph8PIL9Jxy1otUumVAbYagVVBVVWFjY2NqOhWV1dVpqU8bBhCDI2Ayy67DP/kn/wTfPCD&#10;H8SuXbuwvi78yRsCs9CEDknV6pKtdDCe1ar487KwemPhrC5Zvqxumh/z13Z7peDQYapeLExLI3cX&#10;psjvpBCkO/EDP/AD+NEf/VFwtiSiKAqcO3cOX/ziF/EP/+E/xI//+I/jp37qp/ALv/AL+J3f+R2s&#10;rq6iyJZpOOdw9dUykfD6178e6+vrscX0rVnnkC0JMwGEiKTuTxarslmRpcsmR3IEOH3Phb+Oi48d&#10;dKIelE2irKys4Oqrr8a1114bBcV7D9+a3T144DCuu+46HDhwQC1gEWpRyqLoDZavoijiLhaQ7KYp&#10;CgLY47rrrsOb3vQmrKysaH5kR5XE5xGCNWwAsjWJJuRCF2T2uwAC16j9OKsQ8q0oZVLkjjv+DP/9&#10;v/93fPzjH8enP/1pfPnLX8a9996Lp59+Wif1JA0bExsMBrjhhhvw9//+38fevXsnKrQpZlMgxg/A&#10;gQNjbXUtloGVBzNj9+7d+LEf+1G8653vAkN6PtbIDIdDfP3rX8fP/uzP4sd//MfxEz/xE/i5n/s5&#10;fPSjH0WVWat5HfqxH/sxvPWtbwXrOGqhKzi8NsbWSwAYq6urOHbsGH74h39YlUkyIhDLTX4fOXIY&#10;73jHOwFt6ExepXySdVfX0kOScfzUJe31elhbW8Ptt9+O3/zN38Qv//Iv4//4P/4P/MZv/AY++clP&#10;4N5778XZs2fhdIlZyFZu9Ho9/ON//I/xzne+MypFy3dqXCUNq7+syxRN5o3WoJNyQS1Tk9O8Ybcy&#10;tzI0OiReyY/xPE9/mo7ZCiy99mPpdblPWKR5IV4MbJZRSd/GHYXQ8XiEN73pTXjzm9+M3bv3xG9E&#10;hI2NDXz961/Hr/7qr+KOO+7AY489hqeffhp33303/uN//I/4b//t4zh16hT6/UEME4LHTTfdhJtu&#10;uikqWatcTToSktDqmGYAOBMMxLzJyHLeKudPUGG3cD4EsN6TQURYX1/H/v37ccUVV2DHjl0xfbN8&#10;zJ/xcc+e3Thy5ChYJ6skHyZ8iYcWTiA8lqVghKquMK4q7N9/EDfeeCOOHDkSGyoAugYzrd9Nlk6K&#10;M08HWpXabtAF5gBw+vRp/PZv/zZ+9Vd/Fb/6q7+KX/mVX8G/+Bf/Aj/3cz+Hf/SP/hF+53d+B6dO&#10;nQJlExN1XWPXrl1473vfi1tuuQU7duxIjVsc6/YImmZKWxRy1bKeQgjo9UrcdtttuPF1N2JxcUUU&#10;bBD+9Pt93HXXXfh3/+7f4ctf/jKeeuopPPPMM7jzzjvxW7/1W/i1X/s1rK2tNcanAWDfvn145zvf&#10;iRtvvDH2mqzsQ/ByQ2lWMY8ePYq3vOUtQmk2WcjZGl0g4PDhQ/iBH/gg6swStQYhaENvv+1vKucC&#10;4/EYTzzxBP7Lf/kv+I3f+A387u/+Lv7gD/4AH/3oR/Gv//W/xs///M/jF3/xF/GFL3wBzrlYZ4yu&#10;yy67DB/4wAdwyy23wGeWdc5T+W31QbhvfnwcHrMhraSsU1kJ8jKyb+2/ryZMKNKLiS6GmXvzb3oA&#10;Ql0HfN/3fR9uvvlmINux0esN8N3vfhcf//jHcdddd0Wh7vcHGI8rPPjgQ/hP/+l3cffdd2M43GgI&#10;6KFDh3DNNddg3759jVYxKRuBy7quUKViKwJqHdtMQiuQOLJ4MoEyAaprr1s+ZZ+5KYrRaIRbbrkl&#10;zvqbdSAVTJQpUZoGPHjwIG644ThIrbcQWBWe/ZW4m3zXw0Xg4EjOFLB8Hz16FG9+85u1Amd5gm6B&#10;1XWu0HzaY3kjEnfOyjtP3/yur6/jgQe+h29/+17cf//3cM8938Hdd9+Nr371TvzP//lZ/P7v/z4+&#10;9alPRYskT+vw4cN43/veh8svvxzjsezPTmkJX3P6rGG28W2jxfuAfn+A9773vTh85LDmVHaaETk8&#10;9dRT+JM/+RN89rOfxcbGBpxzGAwGGI1GuP/++/EHf/AH+PznP48zZ85gMMgb6oDbbrsNb37zm+NQ&#10;hfdeejLMqFXZj8Zj7NmzB9dffz0uv/zyhiXonNPzIKAbRTxWlldw8003YWlxSelvjhumvCU34YMs&#10;+WNmnDlzBg888ACeeuqpuM764Ycfxt13fwtf+cqf4Q//8A/x67/+6zhx4gRCNhxhcb35zW/GW97y&#10;lvhN6Ex1V2QgqRWjI1eiZqFaXnN/yGSkHYe9vxpxSRVpjpwxkw8gXRL5u7S0jFtvvTUO4kvhSQX5&#10;+te/js9+9rNx10lZ9tHr9TEYLKIse/jzP78HX/jCF/HII49kO5gcer0BDh06hGPHjjWUYap8BnnP&#10;uxisa0jrOk1wmBDnBZ1XfouTM2XqQ4hjehZHURR485vfjNe85jUAUrd5fX0da2urGOnOF0vl6NFj&#10;uPnmm6XLnlUim/wSusRvpE2VKJgQAqMsZBE5ELB792684x3vkLFNVcY5P9pKOc+X8S9H5FkjjPzt&#10;9XoYDHro9QosLS1gaWkJg0EPRUH49re/jd///d/Ho48+itFIFv4bL5xzeMc73oGrr74agKwokDS0&#10;oevo5oVsm6pVaCJgeXkZb3rTm7Br1y7IGawkiqdw+PrXv46vfvWrWF9fjzPGIjuyPvTxxx/HRz/6&#10;UTz88MNA1jUNIcShGadrou0wHXK23C1gfW0NV155JW688ca4nz5ow7e6uoqTJ5+D12VDpJb5vr37&#10;cP1112FpcTHyNFd0yGRM8m88kLIZ6yoCAOj3ZQmgPYuL0kh86lOfxic+8Qk8++wzjbHLuq5xzTXX&#10;qGwKf1OeU2/Oek5W7pantjLN640p1C60v+cyZc+lwKy0XjFFilbrYu/GNCOaiHDllVfi8OHDcE7W&#10;fVoBPvnkE3jggQdw6tSpOEBu34pCxk937dqJr3/9Tnzzm98EIGsrzfrctWsXDh48iKWlpax1bCtS&#10;qRg+dvv1VKmsEE1Q8sLO47A3cxO/Yo0Csi8Z2n3fu3cvrrzySuzduzcK3WCwiMcffxzf+ta38MQT&#10;T0T+QDcAXHPNNVhaWgJr9966eClPkyC1nCqdVDH+7969G8ePH8fBgwdVYSAqe1FUzXwa8nJDpizz&#10;MiZSyzZbtYDM6reuonMOw+EIDzzwAD7zmc/ECcO6lh03JhOXXXYZ+v20i0jSi//EdJGVIWUHrhRF&#10;gQMHDuDYsWORHikjOYzm7rvvjps4OHazUxc6hIAvfelL+Pa3v40qO1in0DHWhYUF7Ny5E3UtJzoF&#10;VW5lKUMBdV3jNa95DY4fP466HiPoBIv3Hn/xF3+B3/u931MeqcIih6WlJbzrXe/C7j17YoNhtOTy&#10;lfPd/LBu9DDFWeu4clHIBhXWnX2LiwP89m//Nr7zne8AqnCtEdmxYwcOHjwIaNmKnKXG2nhlMHkx&#10;Gtu/Ra6mK0STzfbTRpfbpYDR5y41AW1GtN/zxwT75ptvxu7dexr+SXfjPPXUU6hrESixSqXQoRaP&#10;cwUeeOBBfPvb38bp0y9ERQttOW0nigh/qVvxCu1WyWB9CNATcUw7aF2NNCNOyuT0mWB35VGEScIU&#10;ZYGilEp61VVX4ejRo+j3B434Pv7xj+Pf//t/j7vvvjsbopCu6ZEjR3D99dfH7qXxTsKLZd8uZo6W&#10;uWzvtAqwuLiIq6++Fm9845uxvLwcK6jR0VVJc/f2J+OB/E38GA5HccIiqHLq9XpYXFxU6xh46aWX&#10;8MlPfhJnzpyBc1L5WRvX/fv346abbsI111wjWz6DHIDsIId9AHqGKbMUWGD42sspUmDU4wqDXh9X&#10;XXEl9uzejaLoyYEwIPiqxksvvYT77rsPzzzzDEjHLU3xDwaysJ10TPtzn/scvvKVr4B0QozUety1&#10;axeWl5d1MwXp+Q5SLoPBAFQ4XHHllbj2umvhCqD2YxA5PPDgd/Gf//PH8NHf+R34uhYZ9B5gj8Wl&#10;AW57+1uxvLTUGKMPjS5yU+ZIhyrEwJCx0jrbrixlJ8rWZtMffvgRPPbYo5CzRUVWLP9mcdq3EKTR&#10;Rmb5G4yOJPOS/7wXaM8stP11+e9y2w7ME6/DnB6RZeZ8MS1sziTzQ9lhF8ePH8euXTuju1T8Ak8/&#10;/TROnToFZIt9bXDfWtEQPEajIR544AF885vfxMLCAspS9jLnlQPQ2Wa1ak0BmIIwZSJPU5mIElV3&#10;pMF/C0cklbsZb8prVVUYbgzR7/fx9re/HUeOHNF4JfxotIFnnnkG9957Lx588EGQHhlnlefgwYN4&#10;05vepN3x5phTotPsYv3VsLrTLhXAYe/evXjPe96D3bt3R4uoHa+9J7f0F5panl+BbTxI3y0OK4v1&#10;ddkW2evJMYEnTpzA9773XWxsrMXKLBVV6Ny7dw9sspcg3eYGlB5muSPLe4/COQRdXnTFFVegr7uQ&#10;kNH80EMP4bnnngO0p2BlYfJhfvv9Pr7yla/gN3/zN/Ef/sN/wB133IG77roLX/3qV3HffffpsiKx&#10;NkXpJIt29+7duOLKK7Bv74EYH8B46qkn8eCDD+L555/Hd77zHVTjIVzRAzS9t73tbdh/YD+g8mmN&#10;oCkmg5SdDPMgnuyUytIaZKtnpA2GKcJaZ9qrSpSr5du+iyIWC9/qUe7Pfnc9oTV2b+5tNOVHkIfJ&#10;0eV3u9BOq43ZXfuMrjyizSI9H+SMtApmBXnVVVdhaWkZiOOjYik+/fQzOH36JT2UogAgloAJiHRZ&#10;CvT7Azz22KP4xCc+gU984hP43Of+GJ///Ofw+c9/Ho888kija5LDCsbpOjcoS7QYG35YtYNYPCLg&#10;QHYrkWtOmJhgm1B5HQt785vfjF27doP1fFFmxnPPPYdTp07h5MmTeO655xB8mi0FgJ07d+LWW2+N&#10;i8hzoU487Ra09fV13HPPn2NjQybjvJf9/295y1tw9OhR7d6nrnwu/KoO9b01zpWOD50AEaGnB8ME&#10;PfTZDkSWSi8Ta8zAyy+fxYkTj+LcudV4GLec9ATs3r0He/bsax5n3imfqUy893I9CIDBYAFHjx6N&#10;vhjKKAD333+/bgcWRRq0y27WmOW11+vhxRdfxB133IGPfexj+Lf/9t/i3/ybf4Nf//Vfx+c///lo&#10;dTPLEjJWRbO6uorjx4/HcX9zB4Ann3wSjz/+OLz3uOeee7C6ugpka5kPHz6Mq666Ki4h+v+3995h&#10;mhXF/vjnhDfNO3lmJ2yazTkAu4SVXdLlomR2AQEjFxRUUB9ULnrxGuF7BVHgKkhW9CogCoogQXLc&#10;hc2BzTs7s5Nznjedc35/VFefes+8s7skWXx+9Txn5j3n9Omurq6urq6uruYZFtebozhJHmWNlO8h&#10;BCL1F38Q4brFYrGsqGWmClbD+FDabAHOWq4EzpfTMF/6vOkrKbm+kxBMwxBM98+G/QpSniTlQl4S&#10;4d1CkKD8jDsrMwlt7SQtEmBBCrS0tKK3tw+RSFQZ6y1EozQ1dNWUNBQKIxqNoru7Gy+88AJ+8Ytf&#10;4H//939x44034g9/+D127tylhChPgSU+1JAkjIlpHe0X5+hpmiPsPWCthStkgASqOhVA0ovraBgG&#10;IpEwCgsLlb0zpjuu67pa8+7s6EBzc7PWwikvF6FQGDNmzEBxcTGQ5T/pQ7BcKKbv7u7GQw89hH37&#10;9inNgmzQkydP1nlyB+ZvJX3Y/BFsRzpSJDdvGAbb0qDyoMsw2NTgv0unM6iv34e+vn4AgGXZmhcq&#10;KipRUVml3Z0Aiufq6sDG2TTwV/fpPhqNYMyYMdDTf/Uinc5g586dGBwkLZhpl4vXqe1okWbLlrfx&#10;2GOP4c9//jP+8pe/YP369UinM3rFnOloqEWfI444AuPGjVM5UdkeHOzb14CGxkakUim88cYb6Ovr&#10;o3dioJoxYwbGjh2r+Qeqvix8WBjSwOP3GUNsdGA+sVT4SU94p0ybNkXPjNgubZomamtrsWdPLQwt&#10;/FQpgkYSH0csLMnf1IeofH4mgdsuF98eirBfQQrVvLkY6L3CaESRxPc82j1TUlICy5JOt5S2p6dH&#10;O24zjmzj4emYp2JSWpaN4eFh1NbWYs2aNVizZg327WuAqwz8zCxaIKpyDMNAKEQhwvLz85GfH0d+&#10;PK73jOfn56OgoACFhbRPuaCggISB0go86colBLXLti0vA9fNIB7Px6xZs1BSUpIVEclTGung4CAy&#10;joc9e/agtrYWUJoExZI0MX78eL3fW2oEsu2C7WgYBgYHB/H666/jpZdeQmtrC8JhCkxB+58XYNy4&#10;cSMEaXYe3B5+p1JvdH3lMwOkxaRUhCS/naituQ38tjawY8cOdHR0AABM019cKS0tRVVlJaDwIvci&#10;9svNxpPQULZOlXckEtGBMFjgAAYSiSRaWng7KbVDWIVzSweikkEJGuIxE3HFG7FYDIYKtmOouAVM&#10;f8dxEI/HMXv2bJSVlQHwVDhEA52dnWhvb0c6RVskn3zySbS2tlI5KlqTYRiYPn0Gqqt9bRqibZi/&#10;JOlJI6bZBmusPFAnVdBqAMhkXMTjcXzuc59T7oY+vQEos8Vrqs0MmKZvIqBysts7HA4jLy9P7+vn&#10;i+iUj1gshry8PIRV6MBgHrJODEE+PhTA1MctubR6bCgjvTHCYO1PS/kCM3Cgc+UCT9iYeJQPfuvf&#10;u/A82gMfjYZh2+SrZpqAYdDWR2i3FweAC9fNqDig/sp9SAR7pikKBcm17TDC4aiKFOXjxI7PFN6M&#10;fnueA9s2MXv2THzve9/FDTf8BDfc8D+48Yaf4Oc/uwk33HADfvKTn+CWW27BL3/xS3z7mv9CcXEp&#10;YJrwQBcMC54KdGsoQeE4DkK2Cdu0kE6mEYtEceSiI1BcXKT2wlMYOyjm7erqAgAkkkls2LgRQ0ND&#10;SjsHPM9BcXERxo6tRjwey3LEZyFI5gtD0cFS2qKJSCSGUCiCN95YidravQAMZDIpWJaBww8/DBMn&#10;joenjixBYGrv/za1ZsrAHZmDCVM6EnbQ0ZCog3N+FAOUhJrfgRx0dnYgmRxW+VI7G/AQDlPsWAB0&#10;FpZJbkUZZdeFQWdIgc9ecikyPGusVshENBbRuqCnZiWJZBLNzS06uAkFFyG+5Ivi45LnBfmnOro+&#10;HMPBskyEw7RbyTJMMvu4HizDRElRMebOnoPy0jKKFZDxYJk23n57GxobmhVGwODQELZt346+PjIz&#10;0JlXHubPn4dx40iQsjLA7U2afUQvwhLfAZbFcVopshfHeCBhmkIqlUE8HsdRRx2FCy64ANXV1Uin&#10;kypQuoehoQG8/PLLWL16tTY7uS6UG+BIc9KYMeU4/fTTcf311+t+8pOf/AQ//vGP8aMf/QjXX389&#10;brrpJnz/+9/H8uXLs2zR3E/kgBqUFQyc5oMCKe+CwHhkaaQG/JPy3gmMVoiEYJrgvQRPudlAhB+j&#10;5zw1I8amYBr+dInzlI0pn3HDcP4sbH1hStoHa7UsKCzLQkVFBc466yycc845OOecc3DWWWfi1FNP&#10;xTnnnIPly5fjtNNOw8knn4xjjjkGBYWFAGhBg4EZwVWaic+IZMyPx2OYP38+wmES/myeGB4exq5d&#10;u/T0rru7G+vWrRMCkmyroZCFBQvmo6ysTO9Bl/Wn/4yDT5+wCuW3Zs1q7N69G+y7CgDTp0/H1KlT&#10;EY/HAAChEOHkODT9Y8aHajNfc80WqkEw1CowRLuNxg+GASQSw0irExIM04DrZQDThR2yEQrRNJXN&#10;Jp4SNCIH/UvyBdhrI+JrQlCdMplMoqurC8lkUof6SyYTSKVSSCbTGB5OYmgogUQihcHBAQwM9GNg&#10;oB/9/f3o6+vF0NAQkkkKDsNtDZCSwm1eUlKCiooK2DbRn7RDD29veRutra0wVGCVTCaDzZs3o7m5&#10;GYBaOTeAmTNnarOApwQoaZt8SgO5NXGdmI/j8TgqKiowceJ4LF68CMuWHYvly8/GxRd/Hl/+8ldw&#10;9dVX4z//8z9RU1MD26YFW9Zmb7nlZjz33LO6nVk5yWQo7gEUTaltPeTlxTF//nysWLECy5cv1/3n&#10;ggsuwIUXXogVK1ZgxYoVOOuss3DkkUciFiM+Y3wN4WHj89m7EFAfMBi5tojuh//fF5CEGK3zMJhq&#10;J4mcOkB8x4KRCU55ZwtU/7+nplisaVJj8TZJgAUMCQWealEWBiKRKEpKSlFZWY2xY8di7NixqKqq&#10;0iG/KDo/Te0ty6azl+TOoAD+LEih6llUVIRJkyZpYWAoO1pTUxMaGhpUpzYxPDyMDRs2oLm5WWln&#10;fFSHiRkzZijHciA4tTWUVsIdmcE0DcTjeWhsbMSWLVvQ0tKihXhZWRlmzJiBiRMnKgFKHZSDoEg4&#10;MINz/X1bMXUSEvCjCTzDII8CcgNSwtKl8+Qtk2YblLuY4YzAxc9P4mlZlnZXklp8KpXCwMAAMiIY&#10;SCgUQnV1NQ4/fCGWLv0YjjtuKY4/fhmOO+44HH/88Tj22GP1rp9Fixbh8MMPx7hx4+Ep7wCeHfH0&#10;+ogjjkBBQQEgBEc6ncbWrVvR2toKU4Uh9DwPa9asQX19PaB4xXPphIFJkyahqKgoqx/IvuHzl89T&#10;EydOxH/8x3/g2muvxVVXXYVvfOMb+PrXv44rr7wSX/7yl/C5z30OJ554Igl2j/iru7sLDz74IB56&#10;6CE0NDSoAdQ3V5BWLhUaoq9hkPlkzJgxus9UV1ejsrISVVVVug9x3/H78Eg5Ia9DEUYK0n8CHKjT&#10;Ma0sZasj+2Vuo78krt/56JlfjgvTZIZyAVCgDvbrI2dknkaY6jRSE4ClGIZcSJJJ3u7n++6xTx5P&#10;kTyP8gzixYwsLxKAFKSkqqoKFRUVukMZSpDu3r0bHR0dyKjD1hzHQV1dHTZv3qwCsvhR2MeNG6ds&#10;bj7kYsxsJvVQUlIM13Wxfv16rF+/Xp/IaZo2ZsyYgXnz5gEAHIfcy7jTsKAZDQLiMesdAFgWzQL4&#10;XXabERh8hIl6Tqv8FgAyAeQa+SmPkeUF87bUIiK/40suhHhK24tGo1i6dCm++MUv4uqrr8Y3vvEN&#10;fO1rX8PXvvY1XHXVVfj617+OL3/5y/jyl7+Myy+/HJdddhmWLl0KU/luhkX82Wg0imXLliEajeog&#10;JTwT2rNnDzo7O9UMibrnxo0bUVdXp3HmgXDSpEmYN2+e5i1H7M5joQ1AbzX1PA9VVVVYvvxcXHbZ&#10;l3DRRZ/GOeeswPHHn4hFixZj/vz5qKmpQSjE52R5GBoewFur38JNN92EPXt827yhNGZPz3D8wZXp&#10;zP1DCnVXuH9xWr/f+EqRbncxtc8FwTb9sOBDEaQ4SAKYaurNmgszNoHv3gTdIBx9yPcF9ZTjOdRx&#10;t1DTYcMglyZOS+n8HR6UlqZD3KhhFVA3kUggkUio2KK0wEWLEL6zsaWm5z5u2Zoz4+UqzW/q1Kla&#10;m6R0dDbQrl27dNRxFt7JZBIbNmxAW1sboPxQM5mMCoRcg+LiIniqQzG9+J5x8MHQQX43bdqEV199&#10;lWx66rjgqVOnYtGiRSpKvIGkihEJTcfswQJycFOXvhdlEh5EW35H/7PTS7yhOiLj76pzsyT4eOTm&#10;r2w82HsgG2++53LSasfVxz/+cVx00UU466xzcPbZZ+Oss87CGWecgTPPPBPLl6/ARRddhAsvvBAX&#10;XXQRLr74Yhx33HEIh8NaKLNQzcvLw5QpUxBR/qtsIunv70dnZycSiZROa1kWOjq69AxE0nns2LGY&#10;Nm0aLHHAXLbQYhr4tEiqOLkUxzWlY7+yUz35jFK0J9MIob6+Hk888Th27tyJoaEhJBIUCo/WHYh2&#10;VKYuQruxWUrjZ7wyaicV/08kEkiKeKbc14LtzfXJBcH2/LDADCK+P6Q/CJCECOIhmUZOz/ieCe93&#10;ppFENbTgoG+j0aiyi/rvE2oLIk3vKS9eQeYO4Hkeamtr0dzcjKamJtTV1WH37t3YunUrduzYgd27&#10;d2Pnzp3Ys2cPDHGejfyeV0tlPYaGhlBYWIhJkybBtkOIxfJUx3PQ0dGB559/Xi0s+aun6XQar776&#10;qtZSePW7uLgUEyZMQFlZqe5ELAz4P9HYU4tp/mFttm2jra0DW7Zswe7du7W2UV1djblz52LChAko&#10;KChAUsUN5W+ZXq7YgpkLcrFVNs+xMMtO4ynbnpUl/Pld9mLE6JDN48Gk/nP/hRzwLDUzCqtNHsiy&#10;TYeQSCRUIHHyDrHEangqRULRVLZLU8UVnTVrlt7Wy/yydetW7aPpiYVC2zaxd+9ebN68GYZytwKA&#10;qVOnYt68eZrX5OA9NDSk+M2fdrNg4z7DwprviUd9xcFDBpMnT8bpp5+hPGcoji3NEKEX3AwxODMP&#10;MJ8ODg5i69at2Lx5MzZu3Ih169bpa+3atVi7dq3eQcY8xHnYIuIZ0+lQBM/zPhiNlBlwNBjtHT8n&#10;52ESYhnhY5ZNSN+I7wrXEr7P7mCGNg2wNuUzjs9MoRAFceD8uFEdx8GePXvwve99T0/nvvnNb+Lb&#10;3/42rrrqKnz729/G1VdfjW9+85u46aabtLsK48T//foR47lq6lNVVSXOeKIdTul0Gnv37sXbb7+t&#10;cWa6plIpvPXWW1i7di06O6VPKTBlymSMHz9BL8RJWsvyJW5sPoFyBl+5ciWgbGuhUBiTJk3SEX+G&#10;1Pk//O1obQkuRwsxwB/oyC2E20bySxBfz/MQjcZgKfwsvVWR3o0uSIP3/kyFgb9nenDZpkknnzJf&#10;QLgssSnAskJ6G3E0yq5OKR28w3EcJJMUWNwRfpOxWAxjx45FSUmJ8pf1YBim8kPdgv5+8pdl3Ohb&#10;F01NTWhqagJAaR3HQVlZmQ7cwoMa0yMUCql28vuJ45DvM2mDFNCayif62TYdwwyYtFIPIBKO4ogj&#10;Dsd3v/tdVFRUqNV5EpQ+D0GDq07qDamA1s8++yy+853v6D7zne98B9deey2+/e1v45prrsFVV12F&#10;H/7wh3jyySeRSCRgCe2aNXl+lovXcj37ZwLzzvsuSIMdIQi5OkzwnpAjwvHOEGlHY2DtkhnIUx2P&#10;GZCYhDuqC1ed+zQ8PKy1BR79OC0Uw/E9axKtra145ZVX8MQTT+Cpp57C008/jaeeegovvvginnvu&#10;OTz11NN4+uln8dprr+lTTn1Go/+8mOXfu3rRYNKkSdq2alkhDA0NoaWlBek0nQNVVlamA2xMmTIF&#10;48aNQyKRULtvfCarqaG8OH/uWAREB258pintYCFWaGtrw8qVK5VvIeVbUVGJ446j4zeYuTl/n77Z&#10;pgRuJv9/ULCpKbsQmIyfXPjxPA9lZaWIRqOUjwjim1JR/BmC9JbAdZbvPBEoRabjvfTceV01gKxb&#10;tw7PPvssXnjhOfzjH0/jmWeewvPPP4tt27bqWQPzHtOef3tqACwtLcWCBQu0cGNIpVKoq6uD67qI&#10;x2Paz7KgoAAlJUVoaWnB1q1bASXoWWBXVIzB9OnTlJvWSLrTgOLXe+/eejzwwIO4+eZbcfvtv8Id&#10;d9yJ3/zmfvz2t7/Fgw8+iMcffxwvvPAcBvr7QZY/Mj1dcMEFOOWUU1BWVqpPWmWPD8lnxEdUVjKZ&#10;xJ49e/D888/jlVdewUsvvYQXX3wRL774Il5++WW8+uqrePPNN/H6669j7969aoAkkG3C9MsFudr6&#10;nw3G+y1Ic1U217MgBNMQQ5BGyKNvtkAgoLBrFKgjoyNw+x2QO4HjZAADKC0rwWGHHYZp06ZhwoQJ&#10;GDNmDGIqHJmjdvV4WVNxf0qWTmcQjeapY4TzEIuRFpefn6+mfSHYNtl0g7h6WUKGfjNzVFZWYNKk&#10;SSgrK9PMCbWQU15ejlNPPRXLly/HihUrcO655+KCCy7Apz71KXzlK1/BEUcc4QsYwwDgorq6GjU1&#10;NaTFiVgCxG9Uvo8X4RmPx7Ug7erqwqZNm9DS0qK2NFKUrCOOWISamhqE1fEXEIKUmZnvCei/bFkl&#10;5vS9qULKkQAlfNjOzO0HtSUyHqctwtADEQX1Hh4mAcbg45PdwQwx/ZT4psSRF1CCIBqN6uOXma+S&#10;ySQeeeQR3HrrrfjpT3+Km266CT/96U9x/fXX47HHHkNzc7PW6qXwlJBKpVBeXo7DDz9c8wIBbSAZ&#10;O3YsTjrpJJxxxhk47bTTcOaZZ+Lss8/GeefRiaZskgqpE28BoLi4CIsXL9JClMnPfq3021NC0cS2&#10;bdtx55134Qc/+CH+539+gh/84Ie47rr/h+uuux7XXXcdrrvuOtx8883YvGUzUik2eVGw6osvvhiL&#10;Fi3Wz7h/QPRhy7K0ny7fR6NRxGI0OMTUEdyxWAyRSASmiijFvzkvU9iIqW/6ZiNuY5/XfAjS/J8F&#10;75sglRWQnSD47p0AMzprQfKCEqRRdYIomwBYm4Eqlw9ii8fjWLp0KX70ox/h2muvxZVXXonzzjsP&#10;CxcuVDYfEtzckWjxyF+d9zw68ZBtiqZJK7G8UGBZ/n58Fl6mmkqyYPXEwgnXY/z4CRg/fjxCIWIk&#10;snclUVJSgrPOOgt3330vbr/9dtx+++34xS9+iRtuuAHXXHMNvvGNb+H0089EdXW1cqC3kE6nUVpK&#10;dlIWBD74q6GMo6vsZPF4XKcdGhrG3r17sXbtWr1FMhKJYvz48ViyZAlKS0t1fSQju+IoloMFw/RA&#10;Du5Sg/KB6VVRUaEFqQdaxIA6fZM1QQbZwXJ1NAmMs+Qrw6D2Hzt2LPLy8rLabseOHXjxxRfx9NNP&#10;47nnnsPLL7+M559/EStXrtTTblPFZcioc4lc118MNAwDRUVFqK6u1jxLPEp+pV/60pdw991343e/&#10;+x3uu+8+3H///bjnnvtw22234b777sOVV16pj5DhupWVlWHWrFmKZ2nAh7KbU/kcJJpCSA4NDcFV&#10;A14qRcdet7e3o7m5Gbt378bq1avx/PPP44UXXkB7ewcAf8Z33HEn4BOf+Lg2JwwPU4CZcJhOgwUA&#10;x02D4roSME9YynOBXcGoD5H4YVrIfsPP+VtzlKn9oQLvmyANMnCu3/KeG1dePApB7O/lUwilcGQo&#10;KSnJmm56Kjwba1KJRAKmSb6XBQUFmD9/PubOnYsTTjgBF110Eb7+9a/js5/9rBaAhgrCkBEhxhh3&#10;LtbvcL6dk4DT+ZosAlobM0NG2cuGhoZwxBGHY9asWcCIIBLs/iHPuyFbm2VZetXVUzYkZsJoNA81&#10;NTWoqalBKpXSWonnZWtJzJxQ9aZBhLSd4eEknnvuBX+Pt+ciPz8fZ511FubOnYu8PHKc5m8ZZH78&#10;3xSaIB85zfSwbBuOMnfQyaBUT37PQqa4uFhp6h4MFVMWAHp7e/XRxwz8LYQgRuDoGoaMOrKDy2SI&#10;RqMoLS1V7Ut5cpvwb+YZBDQzx3Fg2/52UtMkHkgmk7AsC+PGjcOMGTP0QgrXE+p4Z0PRy5+Z+Cv4&#10;jD+XBQClpaVYsmSJwo02TUBpv8S//tSYcWe6clks2EKhkC63qalJ22sNw+fzww8/HEcccQSg+igA&#10;taNQ0FzzwUg/cMaBy+X6S/ozPfid5FsGmZ/89oOAIN8EwfugFpvwHivoO8NTBVpaWrRQZGEEFdS4&#10;oKCA4lEqMAwgnU4hlUoiFAohlcpgeDiB4uJiTJs2DbFYDPn5BerM+nzd0CS0KN9gpyOGM5RvqY+X&#10;lxX3k76Tvz0hVDmtp7Qe0zQRU6dHUgQif/SFaDzqjDJ8HGvapGn49PC/rayswLx589Q7oospov/w&#10;VIk7E69Guy51usHBQaxfvx6NjY0aD8uysGjRIpx//vmYM2eudpFioWZkeU/kBsmLnkfxQQ11Pn0q&#10;RSYc7ty8OBhSsRbIhEHHsnAHbm9vR3t7h/aGwH74jvPlGQQUHYaGhnSbQE2JPc9DaWmp2lxB7c0D&#10;laWmm8yfUNqf1sgCg59fH1rUKy0tRV4enQ2FwKyF00MJeR7QDRHqTgpCwEU0GsPkyZORn5+vneRN&#10;tf+d8iQcJY8wHzBujIclBojBwUGk1VZsSdOpU6di+vTpmr+ZbgymELqmWsCS7SHpwf9HA36XKw3z&#10;5aEC76sgfb8qJhsXAOrq6rIWP5iwJSUlesrHjAmlBbKgYdNARUUlpk6dBsdxkEolAdBxDq2trWLB&#10;Ibtx+Dc3uqn2+st2DTYyNzAzGqfh/JkpDcPAmDFjMHFiDQoLC+GqaE++VhqCbdORKaZpIxSKIBym&#10;o1T4HQeihqoz06u0tAyzZs1UTKwQM0gjJEHhwjBpcPA8V/vOMq6O42Dv3r3YuXOnOlWS/GuLioow&#10;a9YcVFZWaqHHwptpPhJIU9J3YleTo2KD0uBHZhVDCJVQyEZxcTFqamqQn58P13NAy1MA4KG1tRXt&#10;7W1UOUV7zpuB6uVrkp7Q6IaHh3UwFNn2lmVh9uzZyMuLw3Gy6cL5+2X5tnoInpU8wN/W1NRgypQp&#10;qrxsPuV2JReqEEKhCEIhamMKah0WbU71JZ43UFJSgsmTJyMWo+NhfMgWohBbrvmSIGk3ODgodpMB&#10;pGBk9JHQDBzbQpchzm8y1Oq95HlZNj8Lgnwuvz2U4X0TpLKxRgMWMvx7f2CafrivnTt3KkFKzEed&#10;lw5BKy0tBYTNzxVaANumCgoKMHHCRIwfOwGuWkkFTPT396O+vh6JREI3VC60fAYwwHvRmRGCTCEb&#10;nTtTtqZl6NX5adOmobq6CrYd0tqGq+x2nZ3tqKurRWPjPtTV1aKhoR5NTY1oampAa2sz2ttb0dBQ&#10;j/b2Njh6hwkJsuLiYkyePBnRaNTvLMp31PUcfQSzYRjqWGb/W47t2tvbi40bN+rgxgDZ1BzH11I8&#10;palC2LOCDE+3vvCj36psLbzpaBimJbWjg7y8OBYuXIhp06YjL0bR+k0lgPv7+7Bv3z7takYzBV+z&#10;QhaP+cIwrY/WILPRzp07NV96SsiGw2EsXLhQD9KGEsJMZ86b2pIG9IKCAjgOnwnva408tmQyLubO&#10;nYu5c+eCB1RX2QZ7enqwb18d6uv3Yt++OjQ21qOpqQGNjQ3Yt69Ot3lbWwva21s1nly3SCSChQsX&#10;oqSkRAk80mhpZqdSKXylL2ywrZjHPXUkCQciART/gLxMeE+87AOS5/m3qbZ4870hhClrxkEcJEge&#10;ORDIMj4MeEeCVDKcvA4GZLpcv5nIfiP4zsNvv/22jn7kM7SjD+LKy6Owc6wBsDBKqx0Ts2fPxsyZ&#10;M/VxHrSw4qGpqQnbtm3T02cqe2R9JF4sFLjTM2MwE/IzQ9iCWLh7HjF4Sh1Adswxx6C8nKKjeyow&#10;RCQSQ1tbGx599FH86Ec/wo9//GPceOONuOmmm/CLX/wC99xzD+6++27ceeeduO222/DUU0+hq6tL&#10;a1ueR/6OEydORGVlpRYqMkI/aeUpuGp6Trhxvf36rVmzBjt37gQCK9GUjwnHoaAqnH5/QLgBpPmp&#10;RUQnQ+5LnoeICB7Ci3hVVVX47Gc/i8rKCqqBSZGbbNvG3r312LZtB7q6uhBSR8pA4SHtl1Qvqhvj&#10;aKoFxcHBQaxbt06FYvSFuOd5KC8vR03NROTl0WBEgy+1X1osRIbDNsaPH49KEc4vlaLdOlQWCxfo&#10;c6YoOhTVI5lM4vXXX8d1112P66+nlfPrr/9/uPHGG/HLX/4Sd9xxB+655x7cdddduO222/C73/1O&#10;267lIDZnzhzE4/GAmcsXbgzSIZ/TMA9zeuYR9urw09Fvzo/pYurgP/6aAL2nFXsJXJ4sV5aNgJx5&#10;JyDz+GfD/rn/nwBMUPmbbV622nGzY8cOdHZ26hV4U61uFxeXYv78+Zg5cyagDOyplH8wWSqVQiKR&#10;wNKlS7Fo0SJk1MppKpUCTw23bt0KTy0A+UJCCs5sPPnK3cjZ33CaINOEQiGUlpbiYx/7GMrKSKM2&#10;VHAOAFi5ciUeeugh/PGPf8TDDz+MRx55BH/4wx9w11134dZbb8XNN9+MW2+9Fb/4xS/wyCOPYNeu&#10;XVlamGGYKCoqwOTJNVqomMKdhC/Gi5zPiRWYduFwGNu378Du3XvUrh1/4YDtd+FwSHcgFs5+B1C0&#10;zOokHqC8ByzLgpNxYIdsGKaJZNI/ziKZTGLs2LE4++yzceqppyISiWB4eAjpZAaeS8dzv/rqqypa&#10;FQ1C9N+3YUpgoWEpGyBPN5PJJDo6OrBv3z7tG5lKpWDbNoqKSnDCCSdg5syZSCSoXaS9j3FdsmQJ&#10;5syZg8LCwlFpnMlkkJeXh8mTp2DcuAnwPEOFFzSxceNmPPzwn/Dggw/iT396BH/+86N46KGH8bvf&#10;/R733HMv7rzzbvzyl7fj5ptvxc9/fgt+/evfqDZJa36LRCKYP3++2GKcjSvPACCifUneZL70PIop&#10;YbDJRvQBPy8gHOZALxy2zzfxmKapxi0Ptk2ClHnCyNHXg78lBIXpaOkOBXhfBGluofLOIJuo2Zpe&#10;V1cXtm7dis7OTkQitIvEVNrFUUcdhbPPPhvQzE2denBwEIlEAkcccQSWLVuGSZMmwVNTokgkgra2&#10;VuzYsQMtLS1ZTMDMf6AqSXz5P/9mBnAD2yY5/3g8jvHjx2Pq1KmIRqM6LB3jsW3bNuzYsQMDA0Po&#10;6+tDZ2cnent7MTAwgL6+PvT29qK7uxuDg8Oor69HbW2tLpM1p6KiQsyfP19HGIISKGwzljjaNgkz&#10;Btu2EQ6H0d3dg23btmHv3joVuzXbs4C1Eai6sVAlUIOHakuigQHSSP1UTiYDV2x9hVoZvvTSS3Hx&#10;xRcjPz9fD6imOt+9u7sbzz77LPbu3QvbJm2UaWypbZsSDNXRQyICk23biEQi6O/vx9q1a9Hf349Q&#10;iLbaErg45ZRTsHTp0qx8DMNAJkP1nj59Oi699FIcdthhgPImSKUoGDTTxVMBqydNmozq6rFCwNHV&#10;0dGBujo6AWBgYAA9Pb3o76ff3d096OnpQVdXF3p6ejAwMICWllbs3r1HzQTITGTbNmbOnKlPSECW&#10;zdzIslFHhL8m14fNKhADRHAwovT03xJbnVmTZ6DfNJBaAY2U24h/c/+WzxlyCVH+L38fKvC+CNID&#10;wf4ELRPGJ1D2valGyldeeSVrmmkYBhwnjYkTJ+rAEaWlpboBiouLsWjRInz+85/HYYcdhog6p50a&#10;3sLKlW9i1ao3kck4yg8uikgkglDI1rZQ0qqYgfzfvILPTMCCP7seI+vHdYnH8zFz5ky9f5mZFwAG&#10;BvrQ1NSEgYEBRKNhvS2RHZrZqZm0Qzr7Z8+ePcomxkztIRbLw+zZs7Ug9TT+2fhBCR9+Yqqpsamm&#10;bZs3b8batWspD9HJ+D1DsI25vsHO4roUcyAej2PSpBpUVlaiorICc+fOwcknn4zPfe5zuPLKK3Hh&#10;hRdi1qxZegptKtvl4OAgnnnmGWzatAn9/f2wbT9qPJSzuhSkjJcl9plDDRbRaBTJZBLPPPOMtgV7&#10;wj1t4sRJOP300/GJT5yCsNq2m8lkUFZWimXLluGyyy7Dxz/+cZSXj9E7xhhYELkulcVnYDGwd0Bn&#10;Zyd6ero13rFYFHEVRIbbPC8vD/F4XM8IGhoa9EYEDpRdXFyMiooKRKNh3c4Qwo9BClIKPEJBz4M8&#10;7I043cAHV/lqG4ah47UyED4GvMDgyvzAbSX5I8iPQQE62nUowT9FkOYCSYxsAtF7SeRIJIKVK1fi&#10;tddeQ09PF1xhCzVNE3PnzsW3vvUtnHbaaTjyyKOwZMkSnH322bj88stx/vnno6qqGqlUBp5HiwON&#10;jU145pl/YN26DYhGYwiHI8jLo2NzKbCyP6oGBSgJUfrvCwr+nd3QLHAYT1u53hQU5GPBggWIRCJZ&#10;A4fjOGhra0NHRweSyaTWmiIqKAnTg+kUiUQwMDCAuro6FaSCp2ikZU6ZMgVFRUWEvzo0zrZthENy&#10;wYGnYixgfPeYaDSC3bt3YdWqVUgmE/A8D7bW2H0vAQgBJOtvmv4ikmEY1M088gUtKSnBqaeejvPO&#10;Ox/nnXsePv/5z+Oaa67BD37wA3z+85/H9OnTkVLHZLNXxfDwMDZv3oz7778fnZ2dalVbLlTRAiVr&#10;lcwjVC/Ssvm3LQJivP7661i/fj36+3thiIAeALBs2TJcddVVOO644zB79mwsXLgQZ5xxBq644gpc&#10;fvnlKvQhL9SRMDSU2xbjEVVh8yZMoMVOKGUgnU6jpaVFL5hZImwka9ASV1tps8QfKtC14c9CZs6c&#10;iQkTJmhciObZ/UzyEQtBUgqyBRvv8oOiI18E9J/a2f8WAFxHTeFBq/ZMA+Z/ycM+X+Qe4Bn4nUzL&#10;MJqw/2fDexakuSoyGkFGg2AedOsTOhqNoq+vD08//TT+/ve/w1Kr257ys7RtG4cddhhuvvnnuPfe&#10;e3Dffffh1ltvxac//Wm1mupvkxwaGsQTTzyBtWvXIpEYRlhtebRtG5EI7boARjYw40Kd1l9xzG7k&#10;kSOro/w/bdvWWkVpaSnmzp2LUIhiiWaUz2EoFEJvby/a29sxNDQMUzj8Mw7coSyLOlgikUBrayt6&#10;e3v1tN1RIf8mTpyIcePGoaioEJYVgutQB/Y8wHNJO4RnqiNITNi2qY6VoEGgoCAfQ0ND2LlzB3bu&#10;3EEamThPS2oihvAZJFyZLqwlQ9HHgKM8Lz77mc/hppt+hptvuRlXXXUVjj/+eIwZM0ZPkbmd+f/6&#10;9evxm9/8BmvXroWTFUTEFwKhULYgZd5i/LhDc/ta6pz3P//5z3jjjTeUmxHtTHKctBaCt99+O264&#10;4QbceuutuP7667F8+XKEQuRtkU6ndewGLotnEfn5eZg8eTIWL16MyspKzbeGErZdXV0qkDOZnCDs&#10;1ExfbnuA7K3d3Z1aeDvK28O2QzjuuOMwd+5cuC5vI6VVe9m/LLFaThcJYy6D32UyGYi1Jniep12r&#10;IpEIwmGiJe35p7pACVJ4PEj7mnkwf59PRmqkQeC0uWC05/9sMLNHGh+xoHAbDXJVhPMM5i0hyOSS&#10;sMzoPBUHTBQUFGLHjh149NFHsX79es1AnFcoFEI8no+JEydg3LhqRKN+HERqUAMDA/1YteoNPPTQ&#10;A2ho2KenOWEVMJmn+ABUcGOa4rjKTYWe0yjO/7lsXiDjFWcWoIbqMK7rIhIJY8yYMdqpWVECZOsC&#10;HMdDZ2cXMhlyM6ETUcm/0PcxtBGJxBCN5iEvL4502kFbWwf6+weQSmXIlunR1LGstBTTpk1DUVER&#10;LNNANBJRRxdTpzRUlJ9oNA+uR8YM07Zh2TZceLDDIYQiIbR3tuONVSuRdjIwbQuGScIwnU6q84yo&#10;HqZJId9YM+ROG7LCVK5nwPBMGJ4JeCYch3mAhDnEwhD/Ngw6X+qVV17DHXfchb/85TFYloX8/HyE&#10;QiQoaLGMhEkslo9YTO3LF3xmCRsp/2atLS8vjlWr3sITTzyJHTt2gLd6MoTDYVRVVeG4447DokWL&#10;MGbMGLjK/m1ZIWzYsAEvv/wy9u3bp74wkZeXrwfMb33rW5gwwT8tlPkikUjoLZsxdVge48W0k8Lf&#10;ti2kUgnU19f73hIGm2EyOProo5V7FQlYGlAMeJ6DTCYF2zbVGVe+Q79t+6YlFnSeR/ZeVkDgmfBc&#10;aj+IgcI0qV8R/Wnwkl4D0AHUaWBmmvFAJ/u8pLeUQbRjivuwb8LJJZT3J2/eC3D+QeBnhvE+By15&#10;v4C2eJoqVBkRLBwm7W3Dhg249dZb8dJLL2FwcFB3Bi+w24dHfho9I+jq6sSzz/4Dt912G2pra/Xq&#10;P3VAbliKjg+xaGEYfhq/0X2Ni56bMNRRwtEo2Vrz8uIIh6MIhcJqESOMcDiCsrIy1NTUoLq6GrEY&#10;BRbh6XsymcS6devR09OrhDMJB+5Ytm3rFVOqI3XKoaFhtLW1Iy8vj9KFwgiHKTjEYQsXYkx5OdLp&#10;DCzTRjQah2laCIUiyvGbBhE7FIJlEy1Ni/38DFi2hba2Nrz2Gp0cacKCbYURDoXUAYLEQqGQf/ia&#10;pb5nnKPRKAzDhmWFYdkhmFZIa9Tsc0maMgm8sNqT7aiNAXfccQd+/vOf48UXX4SnZg+O4yAUshGN&#10;khbHNIpEItrPMRQKqcHSN5FACWgpPDy1nfgf//gH7r33PjQ2Nqp3/uq2rQLUcJsx76xbtwZ33nkn&#10;/vKXv6C/v19HoweABQsW4OKLL8aZZ56JkhI6ucC2LcRidGQ4lLAICgJTCFBJRx6QZaQkDudnGAZi&#10;sTimTp2KsrISQJkUqEw67NEwLOVpYasTI0xlsmKM/VnP4CC5hEEpFbwhACpaWFicDsp9jMukhUk6&#10;gI/ryu3GbcB0hBJElgp4zfemsq/SxgQK7s50ktehAlZVVdUPpBSXyH14iBp6JZYiAnla8xkeHkZj&#10;YyO6urrQ19cHwzB0yDNuAABqSkPbCDdsWI+nnnoKf/3rX/Hmm28CouNZYsud67qIRqOwLAt1dXWo&#10;r6/H3r17sG3bNqxduxYrV65EOp3Wwt3/nkZMYuYYZs6ciYGBAXR0tKO9vR2trS1oaWnGCy+8gPr6&#10;ehQUFKKiogJ79+7Frl27sGPHDuzYsQPr16/HX/7yF+zbVw9PnfXDNkvJOCxwTN4dZJnIz89HOBxG&#10;V1cXmpoa0d7WgpaWFuzatQurV6/G0OAQKiuqMDQ4hLr6OjQ1N6O1tQ27du3Em2++idVr1iAxPKy1&#10;dO5knton3t/fj9LSUvQP9KOltQWtrW3o7u5CV1cX+vv7sHnzZrz22mvYvn271hA9z0NRURGmTp2K&#10;nu4udHd3oa+vF4ODAxgeplidPCVOqBMHuru7UVtbi02bNuGNN97Ak08+iUcffRQbN25EKpXSLj5U&#10;b39RzFKr8TSIxWCaBurr69HQQI7tmzZtwqpVq1BbWwtLD5I84yAadnf3oKmpGcPDQ0gkhtUgSAMr&#10;04Tp39vbi3Xr1uH+++/HX//6V/T29mLMmDEwTQPt7W1obGzQZ23l5+ejra0VjY0NaGtrR3d3F+rr&#10;67B161Y899xz2L17NyIREhiyLF9g+EIvnU5jeHgY8+bNQzQaQXNzEzo62tHV1YVMJo3Vq1dj3bp1&#10;SKVSmD59OgYHB9DWRjvAGhsbsGvXLjz77LNoaWlBPB7XgpvL40HNcVxMnjwJ+fl5qKvbi87ODrS1&#10;tSKVSmLNmjV46aWXNA9GozGUlpaipKQEjY2NesdZc3MTtm3bjqefflpr3baK9xuJRJDJZHQMgpKS&#10;EhQXF6OlpQW1tbWoq6tDbW0t9u7dg6eeehJNTc2IxUhRsAJ794NC9YOQW8H8ZZmmacI47LDDPNYG&#10;5Ac8UkqQAveDAhYSGLFbyQ/ybBi0Wl1aWooTTzwRxx9/PEpKSvQIyZ1reDiJjRs34qWXXsTatWvQ&#10;0dGh9k9byhbIIfJoMSORSKCgoAATJkxASUmJ6jgehocpQs6+ffuUNkqaFI+05NPnwvOIQY4++mgU&#10;FRXpkZvzXrVqFVpb21BePgbTp0+Hp+KtDg0NaUFSV1cHQ/t2+gs/hlqMyqjVeX6XVEc1lJWVYc6c&#10;OSguLqZIVBaZLGpra1XHSmPmjFkoKytDOBpRUzMK6NKwbx927N4Fx3URi9LmBrpIyKRUFKHx48ej&#10;pqYGpaWliEQiiIbpXHjDMLBr1y6sW7dO0Yg0qnQ6jZKSEhz7sY8hHo/rHUCxWAzx/EKtebJ2lkql&#10;0NnZiT179mDnzp3Yu3cvmpqatFbLOLNGKS/+3jQNjBlTjkmTJukgIK7ragE9MDCAiFq880TgcMkz&#10;ALB48RE45ZRT1IYP4iueficSCezZswePP/44nn76afT19aGiogLTpk3DxIkTEVXRw7q7u5FKpTB+&#10;/HgYavZC7WpiaGgYTU0t2Lx5M1pb25CXRzMIFmzM/9QnKFgy89HQ0BCWLl2KCRMmIBwOo6CgQGn9&#10;BjZs2ICVK1cilUph5syZGD9+PIqLi7UA6+vrw5tvvomOjg7k5+cLIUoDX0YEcjniiMMxcSItXhUW&#10;FsK2beTl5WHnzp144YUXAL1AFkNVVTUmTZqkNVXLInNDV1cXXn75VZgqtoSpfMAttYg4PDwMQ0X4&#10;mj59Okzl2cJ1tW1TeWgMoLCwSPO9lE18z3wQlFvvBwTz5wvs9XKoCVIGZqJQKKSM+J6OfsTC1FOL&#10;Ta4yzMfjcZSXlyMvLw+pVAodHXSkbiaTBq80staZyVCQEhbapGlma30ArdQbyjeVOxwtmpCG4Lp0&#10;Pg3vwWcm4Kmpo2xCqVRKdXSyr2ZUtHQux1WaX0S5uDBzMD4sbBiHlHJ+506XSCSUkLVgW6ZezSV8&#10;XHiu79Jiqh1eppo+OY4Dj22ianpPF9GX7cMsxB3HgZPJwFJ2YlcYxhyxUMLtw46j3Jkdx1HTe3+g&#10;8MTedDuwqh5WTuSczlODLecFocXx7MASGwdo4KSOy+1hCa3GVYM1tSMNAsnkMByl6Uaj5JLEgzDN&#10;NjrQ29ur68UCwFW+uowT05L5gesHAIbh20Ftba6gaawnfII9FeyacU2qYOfcByS9+V00GtXlcRmm&#10;2GVnK1OBLfxaHcfTq/V0+bS11QKcIWZ9rvJBNk0LjuOfVUZ1JPs1nd3k28uZHsxLnI8nFl25bahv&#10;Uz8hk1tueypf3v8vSLPBFTEUuWOyADEMqC12tFrI6bnxZSUdx0M6nYFpesouJAMdk1Gd3Xgsy0Iy&#10;mYSh3K0cffaMA1pIob371JC2sk+S8CUmS+uFj6BQdoXLi165FmfbGMJVimnMnR9CgEG1AXe6YLvR&#10;PZQQpWlTOBzW9KEFq+zRmxlTlm1aFqA2N2QcFUsTVE8pwD1h22TcuO24XobqNKFQCK7jIONQ4JFQ&#10;mBYDZZvJe0vYrmUdOC0PAFyOKxYW2a2H6c6/WcDJ/Pg3dWJP7TqCjikg8YE4aJDpz3gwH/BUlWnA&#10;7QV1Jr1lkb0/nU7DtkM67kJY0YNt78QnzNMmPM9RAVRYeGbUe+IrFmLMBxnlKWKIlXFPrRlwH/AH&#10;ABeG4dtsOT3hRsqMqQZQSUNuf8CAYVg6gAk9I/4h+vsmCxa0jK8rNq14YoDkthkeHlRaPB0BzbhJ&#10;YJ74IIHx49+yzENWkAaRZvxclxiIhR+/ywh3HGZwwIBt87k1NELye8MgbYCN6dwZbaUxpVVgC8KD&#10;OisUI9CobMJQ4cK4ozhOBq5LGiEzA9OPOg0JP/ZE4LK4fCjtm+vKTAfB3EQD/xszMKL7wo1oxPUl&#10;MACYeiuopDGXxWlDIerodEiebz+2LQspNUhI/P0ySOhz/SUN+J2hV3B9fjKybNuUnhnVHGEv9LUZ&#10;TyzO+P8p4AkCmqKn+FnWmWhFGirV0xekrNkyP3EaNnOYwjXN/57uZX2gZ1XMGzR4S5y4jrmA6wWQ&#10;due6NEuSfOkqYeQoZYNxM4X92FIaeiwWo1mCwssvB5AaH7UDCUOmFdOf68r8SW5RvHDHdSI6Ek2p&#10;DD9fLtOvGw+2pupjrtqmnMmwSxn1Ofn9aL8/CJC8I3kR7FIWSH9IgCEi4yBrikTveOTjinDjWdrH&#10;klacoZ2vfZsrNbK/uyJIIJkfCQOe5sgOCEA4PTuOr0lwR+OLGZyEiF8GdwJT7PZgAcHM5SoByb9l&#10;R+WLacMC2BfEsi5Q/q++1ifLDuLDF9db00nQSNaR3/P3Mh/+noWtYRg5d81wOll/iPzkey6LgfLy&#10;L6YD052n9BC8BbH7iAdiah+62BQkacTf8JSY243zNUWwYm4HHlQMwbeu8C6R9c1VL0+YPBgvT7nk&#10;8TvZBo7S0kNqhT+r/dRAwM+YTlSOXx4989uYn0vgPGWbcDpOS/j5kc9ccSoAfyO/l/zCv3lBkdPK&#10;8g8lOCQFqWwQFn5MYN5bzR0Ggrmp4Xxh43kU9Z0bhRmOy6AR3p9ap5RDO3cGZiTOjzVV1uoYaLsf&#10;9Go+d1zJyPSfOpql7HWcP3dWLosGAr8MpgO/5/SyTlxHookBgBZFqAzStjgvvvg7BmZYxomnkfId&#10;p2dBlVYLdSy0+B3nL+8ZR8fxAxYHOwSXx+9kezG9qA38i96TX6ujtDKeATBOEPZbM+Aex7+pXFfz&#10;FuPMGifzIuPE7zJqqm8LR3/G1VN2YuYBDgrC3zK9Jcg683vCnXkpe4Bn3Fm4S1qZAUHNgzX/pnQ8&#10;FZfC1cffUP2DeDTbBp5NO98EwrTn+gYv8JRYlcnfMS34nga23N8H7z9MOETdn3xhYYrpiaHsNuSu&#10;4muV3EGTKmYpf8eNwgwl7VlyGsPfQwtgFuKkafIUkTupobTQjFjI4JGWp8UQHYHLoLLNLOM74wel&#10;4SaTFGmJ8eD3lrAZSuHAzExMTkzredTx2GeP25EM/7kXeMgORXlwvdiEwrRk+x/nJ6fOyDF14zKk&#10;ps20ZY2HaSTByOq4lIbvkaVBEo2ofXNrRMwjXIYrtLWUCjDCU0pJF6r/yAGM33tCq5LtyG3Az5le&#10;PNCSj60/GHG+XJfgFVGHOxIOnl6ohKBDOBxGMpnUOHHejIccUKRtk9ObpqUFs2xvPj6E86L3vi3f&#10;pxnVzxN9iO2rtGbg9w0uX6aV9WeeYuCZHrXfhyebZHmMDz8zTTNbIz0QcrneM0HeT2BCMwMxkQEo&#10;OxM5IXP0cHpFDcUdwBOdjxs+I/aCs+3GUCMzl0GdksgSifjChe7JUM95+3n5WhJ3Dp7+Ec7UodhH&#10;k9Pwe86HmV0yOYNkPq4Ptwf/Jg2HmFIKHXpH+LEWZAitiDUuTzEyMzvnzW3A6bn8XEJO4sp48TuZ&#10;D/9mLYo7k0wLIbwyagUegl5+ByQBxnizTZrLYXoysGBg+gfx5fpxuzE+/I7rG/wGYnBhWnNeIRUD&#10;l8tmoWuKQZZxkZBOU1xdFqJcpvyWByr+nvPgdBDCWg5CjAcNFnR5HglAxyFtUob8Yzs7/aYrnabv&#10;SJN3EQpZAFxlSvJdnQzBq5KW/FzSMNc9LWhlC7APC2QbMGRppEEEg/e54GDSvBcIEk7+lgJHNohs&#10;NO6kkpGIwf3G5bSchpmUG5NtW9wh+Df/Z2Cm5A5E32bb13i6LPGk73ytlAUi2+lY4MsOIuvMTEbg&#10;6cUM/obSMvP7GroUYMhBO1pw8e+lcOLOYAi7nCf8MnMB5cn08juS7DBmYHbAzMp14XI5P87LUK5n&#10;phL2EIt83JENsVURYuYi25BB4sA4Sv5Iq3gAiUQCabWSz99wOsYTajYg6cW4ME18PiWPCT7SmN97&#10;SotMp9mm6Xdibg9uB24L+VvWR95zOgmeR14ulIRmctRfWJgSMF1Yc2UcmLf8dvLpyOWyKY7zkXlm&#10;g9/Gsux/NgTx4numQdaqvUwcvJfPP2igMrj8bJzkf9K2qCEdhzQWbiweycMq4g9UQ6fTFIgiFKIp&#10;k/wGgY5DIz1pc54yHdC00IOnXDGYCR0ng3Tadw1hYcJCwlFTbVrtz6YhdwBDLUiwsKVOQB2BNUlu&#10;FyMgwDwlRBztFpVtu6LO7Zs8IhFyyg/SlH/T5WtJUluWHVbSgGnE+DG+jLMsh7dSSgElQbYDd0xH&#10;TVFD6rx5TkdAnVjaoFOplDZZsKbOF02xqbOntVubP9Dwfy6bhQQPFLZto6SkhOIYKNz4DKjBwUHd&#10;Zjz4pNOO8oX01L73oDZM9LRDIWQU77LNnb5Pq+DX7M7lgKIjEI25DzNI2pMgo++Yj/iCalPZDpzO&#10;cagOuba0Mn1IILrKa2Wk9s/lh8P+JhBP2MslHsghsHgB8VAQpEH6Qsw237EgRaDTfRBAmpCnNKhs&#10;HJg5+Dc1iH8KpakEYEZFJS8qKoIpFhdc10VfX68OSCKnOtxBWBDSjpaYivFIu4gMw8DAwCCGhiho&#10;hKG0XMsykZcX07s3uNMxofv6+tTCDDTzMz5EZqpTSUkxolHa4ki+qrTqPDQ0pG16nL9l0b5tNjnY&#10;ajfR0NAQksmk3lllWqYKo0d1S6itmXIQkTSF6iSk9fjv4vG47myeWETp7e1FIpFAOBxGcXExzBzT&#10;TMabwNDTVH4uv+FOllQR7Dkfrm9hYaF+5n9PTM0aKNOWpqsmPA9IJhPo6elR5ZP9jYWuIaJXpdWi&#10;IrWNP6hC7RHneAmzZ8/GlClTYNs2hoeH0d7ejm3btmHr1q1oa2vD4OCgFvy8H56n0NyGoVAYefEo&#10;olFqQxbKruPCcYCurk54nofCwkJ9lAh9m1aDZXZ/NIRgym5Loqu0BzOdud/wN0STFAyDoosNDAwg&#10;rs6v4vem2hRi27YaBHwZUlhIu9b8MgwMDw8r/iecmF8ZV8ZdAt372jIHtvkwgHle3uO9ClIGmfH7&#10;C0y87FFIlueJjkTMwLYk2o9fWFiI4447DvPmzdNbBQ21ve/hhx9Gbe1euC6NuKlUSjMxM3IikcBp&#10;p52GefPmoriYtA5DOeu/9trreO2119HT0wPLsjA8PIzp06dhyZJjMHPmTM0wjprCOY6Dt99+GytX&#10;rkRbW7sWpKaeAgKuS6HvzjnnHB2IenBwEMlkEp2dnXj66aexZ88evYCUTqcxc+ZMLF68GJMmTaLO&#10;pxaE3n77bdTX1+PEE09EeXk5TJO0YNLeLXR2duKFF17A5s2b9RQr2Jb0zNeIS0pK8MlPfhLFxcUw&#10;lNZimiZ6e3vx2GOPYdu2bZgzZw4uueQSXS/OR6an9iJbNwKdhzs2/9+9ezd+9atfobu7G4lEAhMn&#10;TsSyZcswe/ZsFBUVaaFg2xbicdrCyW3InTSRSKC/fwDt7R3Ys2cP3nrrLTQ2NqK/vw+uii5vi5V3&#10;7vyMj6M8EwyDYqieeOKJKu7tkSguLtbCVsKWLVvwxBNP4O9//zs2bdoEy7IAmLDtEAzD04ulpkkx&#10;EhYvXoRTPv7vgNrm6rouwuEIenv6cPfdd6OjowMXXHABzjjjTCQStHNJmnCYxoYYrFg75HK4fWV6&#10;rivhR9+kUikMDg6SdmyH8dprr+HRRx9Vxz37fMJtSTSjASKjDpr8whe+gDlz5sBW2ngymcbjjz+O&#10;N998E11dXbptJJ8gwAv+73cvSIPtEuTxdwLEtx+QIMV7RG50ODhB6gR8Ax3HgeOk0dfXh0mTJuHq&#10;q6/GiSeeiJBaSbdtGwMDA7j66qvxxhsrkUrRNF/mA7GT6KabfoaTTjoB8Xie1uDy8vLw+9//Af/3&#10;f79HY2MjAKCvrw+nnPLvuPTSS3DsscfqFVQoQieTSaxfvx4/+9lN2LBhkxYi9N6CadJurcLCQlx7&#10;7bU4+eSTUVBQoEOsNTY24oYbbsBrr72GsNqJk0wmsXz5cnzmM5/B4YcfjuHhYc3oTz35JJ555hlc&#10;csklmD1njgqfBxgm7cDyANx222144IEH1MFvBlwZrBcGYIDCr6XSyM/Px8c+9jFcf911yMvL04Il&#10;nclgx44d+N73voeNGzfi7LPPxk033ZSlaXjMhPBgsp3ToyhSstNz2fw/nU7jzTffxJVXXomWlhak&#10;02mcfPLJ+Na3voX58+dnbYE0DEMHtWHh4IndMwAdD5JQ+9S3bduGhx/+I55++ikkk0m99TOp4hbw&#10;Nl0ASCaTelA+//zzMXv2bBQXFyMsYgQw3q7yeHDUbGTr1q3485//jAcffBD9/YNKyNMMylBCngaf&#10;/8DFF38eg0ODgJ5qW2hpbsWVV16JzZs349pr/wtf/erX0NVFgzfXl/mMaJBbG4Wii6SzIWYi3A4M&#10;3LcikRheffVV/PKXv8SGDRvgqqm8/JY8UOj45ng8jm984xv4+Mc/jjFj6FBHtq3++Mc/xuOPP46e&#10;nh49i2Itn8tn3LN/55YF7xbeL3nF+LEgzabguwBZ+X82SIbg6Qt1GhKE1dVjUVZWhtLScpSXl+sI&#10;M1AEzWQyGB4e1v6jySRFJOLvq6oqUV5ejvz8QpSVlaGsrAwFBUUIh8P6qFpDOeGHw2GUlJQgFouj&#10;uLgEJSUlKCkpRVFRCcaMGaMOJ/PP1DGUSYBWR32bY0SFgcvPL8SYMWNQXl6OoqIirTVllCsJ22uL&#10;i0uQl5ePkpISlJWVY8yYShQVFaG1tRVPPvkkkokEiktKUKzseWXlRIuxY8eiqKhId3wu33VdOMpe&#10;5zgukukUYnkxzJwxQ0f4KS8vx5iKChQXF6O3txd9fX3wPA/5+YRHSUkZiotLiA7FJSguKkFxUTEK&#10;C4tQWFSEoqIiFBQUoLCwUF98X1RUpKexhjqgjvErKirCtGnTMGbMGJ2+uLgYxcXFyM/PR0FBAeJx&#10;OukgGo0iPz9fBwMpKipCdXU1pk6diuOOOw5f+cpXcMkllyA/Px/Dw8M6vietrhN/9Pf3o6ysDKef&#10;fjouu+wyFSikBnl5ebpDkuC2tFsQlI28qIiOurnkkkvwta99DdXV1VrAZpQ5KZPJ6LThcB5KistQ&#10;UlyG8rIKlJaMQXFxMUIq1gQ5ptsoLS1V9CK6cf2Li4tRWFiI/Px85OfnZ9GS6cvvioqKUFRUrN8X&#10;FBToi/IsRVlZOfLz8zFr1iwsXbpUD+o8WHAfscQutvLycpx22mmYNGmSLs+2bXR2dmLXrl3o7OwE&#10;hLY8GnyYMuXdQpYgZeZ4v6T2+w1BAsvRV16kmToIhcnW47q+IZxXWnl05m/Syomev6d3NNXKZGjq&#10;z88TiYQ+ekOWR+89vfBFQpLyLSsrw9ix1YhGo9qUQJe/sDE8PIREchjpTBqel0Emk0Ymk0Y6nVJ7&#10;3tNIO2l4oH3+icQwEgk6uyfjpOG4GQAuHNdBR3sHHn30UaxcuRLdXV1wHQfJRAKuKq+0tBSlpaVI&#10;88YAh75zHApIwgI2lU4hLy8PU6dO1c8ymQwcZbvdvn27Ph6Y37ku1T2TSRMNvAxS6RTSGaKF4/gL&#10;N3wx7bldMpmMjorFz3jKnkqldHtRPmRKYYFmqGkjTaX9vd2O4yjbcR6OOupofPazn8Ppp5+h8yTc&#10;aUBOpVLIz8/H0qVL8alPfQpHHnkkIpEI0mmabdhqX/2ePXvw9ttb0NjYgIwK40cDQAKmaWLWrFn4&#10;9Kc/jbPOOgvl5eUYGKBpM9WJVucpqA7gehk4bhquR5qa67mCZsR7jCPzs6SbfCZpyjzKv5k3vSyT&#10;AM0iuP14ql5ZWYlFixbpd2kRxIbAw+DgEAoKCnDUUUehuroapohpkUol8cYbb2D79u0YGhrSWjyb&#10;v4LaMA5h+bM/GFGLQ6ESXo4thPR8dEEvNVPHceCqvdIemGkpjavsQBT6LtsFxtQ2PGY+2tYZnHrI&#10;zq/L053Dtx/5TGoiHI5g+vQZKC8vx9AQacFUDneADIYTQ8hk0rBssps6bgau58D1yGSRcdJwnDRc&#10;Nw0XDpKpBJLpBDjSuWkCHhwYJp0B39zcjOeeew719fUw7RAMGMgoO3J1dTUqKiq0Bp5xMnAyfgdk&#10;geI6rjqobhJs4Urkui7SmQxqa2uRSNCgwvY9vjyXpvHBTs4rvK6YCvs0p7IzmYwWmK7w7c2I/fps&#10;I2XB3NrajIaGfWhsbERDQwOamprR19cvVropHxLwDqZOnYbLL/8Spk+fDlsd25JIJOAoG/nixYux&#10;YsUKLF58lBYgjGN7ezteeukl/OEPf8C9996Lhx9+GG+99Ra6urpgiCAkyWQSlZWVuPTSS3HEEUeo&#10;xSZFH7jUlso7wlX2Vtd1ATgwDA/J5LDmESj7P9OQ+ZDxkvzMfMx0kzROqviyfBptY2MjGhvr0dfX&#10;B0tsLjFUfN0pU6agpqYGrgj8AmXPTafTGBjox9ixY3HmmWfCEQObYVhIpVJ44YUX0NHRAVtFnOK2&#10;CALXIfj7/QTuw+83jBCkhxIcLGGZQdQd/XU9OBkPBqjj83uaiplwVHQkvqiDUedlIOaj364O0kBl&#10;ucqVijqF9J/0y2KhwDbRGTNmYNy4cbpjGMpYPzxMq+g8rXQdl2yKapU1kyb/Qcdx4WQ8coNxlYBy&#10;SLPhDmXAREgcnvbqq69i69atcNIpWCpItOd5qKqqQnV1tTZtOELTYSY3TRO2ZSMei6O0tBQQ9mPT&#10;stDX24uGhgYkEgm1sOC7NFmWRd4Cqo6Dg4Po6elBW1sbWlvb0N7ejrY2+s9Xa2srWlooIHVzczM6&#10;Ojo07XlQ8sT+dUevNnvYu3cvfvWrO/DDH/4QP/nJT/Dzn9+MX/3qV/j73/+Obdu2oa+vTwsVU7kT&#10;GYaBqVOn4pxzzkFJSQmSaucWtZmJk046CYcddhjSaT9sXTgcRUNDA+655x5ccskl+J//+R/ceeed&#10;+P73v4+vf/3r+Nvf/oaenh5tB2Wb4owZM7Bs2XGYMWOGmtEkkUxmlH8pssC2QgDIZjswMIBkMomu&#10;ri60tDShvb0DTU1NSvjR1dLSgp4ein2KwM4+13UxODiI1tZWNDRQsOk9e/Zg06ZNeOWVV/Dwww/j&#10;lltuwfe+93089dRTKho+u9oRHxQVFeHMM8/UsylPzeD4P2CgpmYilixZohcvqd3TaGhowLPPPotk&#10;MoVYLJYlQLnf7q9vf1RAC9KgpGamOxhgJh/tygX8jkfP7MvUVzC9zJMFGgMLNdJoDdAujJGrgywg&#10;5TNXbFf0svzy/Eamsug9Cy5HRZPijg0h9Flouy5pEHPnzsWUKVNgiF1MlCetqGfSLtIpB64DNQBY&#10;yGRc2r3lAhklTA3QmUfDQ0mkkhkAlnpGeJqWBTsUguO6qN27F3tqa9HV0w0XLjy1A6W0tBjV1VWI&#10;x2PIZChWque4gAc4aaWdpjPIi8VQWVWJispKWCGTjuIFkEql0dnZhYaGJiSVW5jnOYDhwjA9uF4G&#10;rpeBZQHpVBL/e8utuPCTF+DMM87E+eeejxUrVmDFihU499xzsWLFCpx99tk477zz8KlPfQrnn38+&#10;PvOZz+CWW25BIkFTZB6UDLFhgsFxXNTXN+DJJ5/Cn//8KP7yl8fw0EN/xH333YvrrvsRLrvsC7ju&#10;uh+hrq4WhuHBssj9CXARiYRw4on/hsrKaqTTDlKpNBzHQ3k5BYceM2aM5iFq9xRefPFF3Hvvvejs&#10;7EQ6nUYikcDw8BC279iK//c/1+PFl55HT283TItmCKxxHn30kTjqqCORyShe8UAxQDPUcAa3owLP&#10;BYaHaJD/9a9/jVNPPRXnn78C5523Aueefz5WnHc+lq84F+effwGuuea/sG9foz5rzHE8vfPvgQce&#10;xMc/firOPfd8rFhxHj796c/gsssux1VXfQM/vu563P/b3+HBhx7C008/jbq6WsJF9Q3XdZGfn68X&#10;QDNqwIXi70QigalTp+KIIxYhHi/QfciyQmhra8cLL7yEjo4OGIa/k89VcUy5r+0fTHXlliPvBqQM&#10;eTcQlEM4FDTS0Qn57ipKQlQ+GVlFKSC5fBak/IzvOS/Z6PxbfkMwsi4yz6qqKkydOhUVFRVwRSQc&#10;bpDsPE0YoEPHeGBw1cmfnjqlMbt8WhkHAFM5cjuOg0Qihd27d2Pfvn36XCUAKCgoQHV1FSoqKkjT&#10;ZlsvT+0zJEwLC4tQVVVFJw9YJqAYKJVKorW1Hd3d3eJoYNoYYYhBxACtUtfV1WHjxk3YuGETVq9e&#10;jdWrV+Ott97CW2+9hbVr12LdunVYtWoVXn/9dbzxxhtYt24damtrs+graSkZ2fM8DA4Ooru7B93d&#10;3ejq6kJPTw9aWpqxc+dOrF27Fn/729+UK1G7FsTcDyZMmICqqiqlcdG0v6ZmEiorK7WN1VUr1hs2&#10;bMBLL72Eurp9WvOz7RAs20JCRc6/5557sH37NpgGeViQLTSDKVMmY9q0abo+hkGDo08/EhhcZU9H&#10;YPLQ2NiM9es3Yv36jVi3bgM2rN+ATRs2YtPGTVi3bh3efvttDA6qs+6Fy1k6ncbevXXYvn07Nm7c&#10;iE2bNmPr1m3YtWs36urq0dzSgu6eHgwNDmPVqlV49NFHNW1p8KAFuLlz56Kqqipr6p9MJtHX14f5&#10;8+djyZIlqg5+P2lqasbf//53pJXHjMSNB8WgkvNRhZFSRoFk4PcKHy6hDC2UuU7U2KMLUXlJkPXI&#10;VSdK7n/D+bJQMU0bM2bMwJw5dNJjrrJ4tCfw8abLf8MMmQVcvgjXZ5rA7t27sWvXLq2he54Hywqh&#10;uro666x1Tyy0Qa2Ys/O5ZVswxT7+RIJOsxwaGlJ7sj0tBDSeCj3ezcgHC9rKd5OvkDqkjkwnNDW1&#10;xBZDBGgVBE/NEFjLYRxpBxvZUWtra/GnP/0Jr7/+hlr0COlZSTweR0VFJfLz87UtlAcPWYZpWli7&#10;di02b96snxOOHp3nroJfv/jii1i3bh0SyYEsQcGr5sFv/TqNrBtU2bZtIhIJIRy2EQpZCIXDsEI2&#10;oILqEG38duRyU2phE+pguvz8uF7RLyqmlfuCggLEYlHU1tbi6aefRnu7P9jQbIl8aI8++mhUVlYK&#10;00QSeXl5OPzwwzF//nwVfJp8V5PJJDZv3ozVq1cLWzbN8ijf91fGfNgwqiB9v2FEp/+nwWiNNVKI&#10;yXu6gt8QUF1GClXKZ5SPFEyfPh1HHrl4hD8eg29S8IG0Et85PvgNgkwpHK5t20Z9fT327NkDgDoH&#10;d6yKigrMmDFD270Y+NuhoWFUVFRg6tSp5Fuqa21icHAQO3ZsR1JF3PI8WoG2LAueOu7Xcz31m87f&#10;IXsa5S+FJdfHEEFMMELj9iHIS54SpJzWUU70LKgNw0Am46K5uRn/+Mc/1BEh7ExOdujiYjpjiweV&#10;WMw/IdVQwtnzXLS0tKC7u1v5/tLCl+M4yGQc2oJrWEgkMli5ciXWrVtH9PDIh5YXeCRYypaNAP/J&#10;coNaG71XdAkcFx4ENolAlMVXRJ2sGgqHYYdsJIaT2LNnN954gwYbGhgJH9d1cdZZZ2XZeB3HwWGH&#10;HYYFCxYgLy9f0SED07SxbdtWvPrqq+jt7UU0GtU8DIU/C/9sxeGjCyMEqWzIDxLejzJ8Bj9wXobQ&#10;0iRI5pUXNbCX8zvSLnNP7yX9eOrH9tRUKoGKikosWLBAux5xR+F8pA0KI4Q0Ab/n+jOo7keVFdPr&#10;3t5eNDc36wUXwtFBcXExFi5cqA5O87cLcocAyBwxfvx4LeCpDA+dnV20iOU46nwegxbJVP2589PW&#10;VNZk/Z00/IxxlPXk71nAMMj6Btsko/yAPT3th3afMk3S5mzbRm9vrxbo9J1ve2V8Iip0HU9HM8rf&#10;01A723j/fljFcbAsC5EInTjqeR4iEQvPPfccflALkQAANe5JREFU/va3v6Grq0v72q5btw5btmwB&#10;VD25PG5bI8DLwfoyrZh+PBgxrXgAkvSUAozz4HwNpqPnIRaLoaioAL29ffj973+P7u5unZerVuuP&#10;PfZY1NTUaNpkMhmceuppmDFjBthxPqaOwn7rrbewcuVKrYFbaoZgK7cxT2w1/VeAD7UWkmk+ePAN&#10;xMRjI7VBybj7A9kBuEPkAmZg26ZOFgqFEI/HMWXKFCxYsAARFVRYCuOgRmqICEgSPBU0hRlR4s6d&#10;jL8bHBxER0eHWk328SVncNr+Soe9pbWwg1qtraioQFFRkV9XAOl0Cq2tLdixY4eayvnC0DAMWCZp&#10;ZgbIhSuTzg4wwgs0rBGaQkvm32nh1xsEIyBwXLUyzYKPvssehHgwKyuj8+Wh6h8KqY0O2muB3Lha&#10;WlowOEg7jVhoACamTZuG6mpamEqqnVA0+JBt2bZtwDPR1zuAB/7wEM468xx86lOfwfnnfxJXX301&#10;nnvuOdi2P7WVGqkUgPxe1pN/ex5p+QCNm1B1kUIpO222IJXv+ZkBE4Zpo79/EK+99gaam1tVeDwP&#10;oZCFcJhoe8wxR2Hx4iOQSAwhHLaxZMnRqKmZJGz4QG9vL7ZseRu1tbW6TXgGZihPhtHaVUKuNIcq&#10;fKiCFDmY5d1AsAFGA25IuoJvs4HTEadm42ipaEJSAAZxME0TPT092Lx5M9atW5OlBVVWVuKEE05Q&#10;gSCyhQI7SjOw0MhFI9nxDKVhQNnp6GA10rSSSdo229fXB1eseOfn52PSpEkoKyvTjC6PKCksLEJl&#10;ZSUKiwrhKY3Dsm0MDg6isbFJ29I4KDALVMd1tPuPaVowzOwOTM/p3tUHz/mDBddXXrLtctEio93P&#10;uH0oHQlmF47jIRqNYt68eSgoKADY/KC08K6uLgwNDSESIYFUV1c3YhoOAEuWLMExxxwD2zZ1dCQo&#10;zwFPbEv1PA/Nzc1488038fprr+O1117D5s2b0dXVA1MNdJ7YCILATINB0oBBcpqh0rB2zMDpfT72&#10;bc88eBlCw7VsipcbCoXQ3d2NJ554Qh0NrkwTyl569NFH4+ijj4ZlWVi0aBHGjq0GFO5c1po1a7B1&#10;61YMDw/DEnEPuI1Cyma6v/7zUYMPXZAy5OocHxwcXKON1rjMiF7W1D4bf8Mg15CNGzfij3/8I7q6&#10;uuAoe1VJSQmWLFmCkpISHS2dO0smk9suOBKyV64JSPCbpqVD//F0r6+vDy0tLbpTeJ6HUCiCqqoq&#10;jBs3TgdDISDhUlxchLKyMkTCMbWQQX65HR0d2LuXHPFJkLpaQ7bVoXi0IUJpOsomysKGBUY6nc7S&#10;6vie3weFgbzkewYWSIZYFfY8Okk2HA5h7tw5OOqoo1BcXKw1SMdx0N/fj6amZgwMDGjNrqmpCa2t&#10;LXCclD7IzXHTqK4eh9NOOw3Lly9HRUW5Kpfq79eN2oG0zbDWHkOhEGyb6EF0yrZhjqaBSzpoASjo&#10;YKjjnnN9w8JTfm+K2QPlR/9t20YkEoFt23jkkUewY8cOQOFFtPUwc+ZMzJ07F+Xl5Vi2bJkalABX&#10;HG3+j3/8A9u2bdN58cBG6YhfGAfG68OA97PcQ0aQfrAwkjklBJlXdlb6n01wYkZfU6QrKwmgIva3&#10;tbXhiSeeQG1trfK3JDvS5MmTMWXKFESjUWTUQonneXDUSZFZOYnMOR0CeIJEKIBsuyR1EBPd3d3Y&#10;uXNnVj5QUf9ramoQFjFUSZCmUVk5Rjvi0zf0v6GhATt27BB4UZmyo5qmqdyxSODn5eUhHs9DOBxW&#10;v+mc+Hg8jqKiIpSXl+v94uUqHkA0GtVl604/om2yTRwQO888dVSxZRmYNWsmVqw4F3PmzEE4HIWn&#10;BpR0Oo0NGzagqakRKRWm0FP77Ldu24rmliaYpg0YvOkijWOPPRbf/e53ceaZZyp3tjHIy6OFKlNp&#10;wCQ8Te3SBCHUPGHHlbgH+ZCB6yzrb5jkiuap96zlIZCPpBc/1/noVAQ8+ESjUWzevBlvv70FicSg&#10;qhNvLrExbdo0HHXUUTj66KO1IOX+0NHRgZdffhmNjY3kMifahYUq83uw3T4MYNq8V/hwa/FPAtYW&#10;3gtIhpSCdTShBjWSDw8Po62tDatWrdIGfNd1EY1G8YlPfAIlJaVIJBL6G1/DHSlACYTgDJTJS0FQ&#10;6U2x9bW7uxvbt28P5O0hHo9jwYIFKtalP7XMZDKYNGkSKiooig8LAMBFQ0MDdu/erXE1lVbjeUAm&#10;7cIyybGcNFOK6zpz5kwcc8wSHH/88TjuuONwwgknaMf7T3/60/jUpz6Fz3/+8/jqV7+KK6+8EitW&#10;rMCsWbN0/biuWcJEvbMsSwc5YaA97/Ruzpw5uPDCC3HxxRcjFAqpM+Epz+7ubtxxxx3Yt69BDyaW&#10;ZcBzPbzwwgtYs2YNDRSGgXCIFpk8jzSz22+/HXfccQcuvfRSzJ49G2EVmcsVmzNYS3PVTjgWIiSU&#10;qD6clhe0guDlMHVwHiz8cmmeyGF3ZeFliSm+adBlieNRCgoK8OKLL+GFF17UcWzJPOVi3rx5+Na3&#10;voWTTjpJ19myLAwMDGj3KS6X+YPrYQaOq2F+/KiDyQzJFZL33FGC17uFYAcIwrvNf3+4EVP5dZId&#10;kb811FSQv+dn/E0wb9smhpPPuVNI2hlKU3AcB88//7za4UFpwuEwDj/8cIwbN1ZPh03TpAAlwpWF&#10;mZSZ0dBeBCYMw4JlkY2O3lGduINQ3U0tILq6upBQ++IpLdn4pk6dilAopLah0oq9ZVmYNGkSSktp&#10;cYY7+8DgAPbu3Yv6enJIN8RRy6EQH1xmwIOrO6ht27joogtx44034vbbb8ett96Kn//85/j+97+P&#10;a6+9Ft/5zndwzTXX4Oqrr8YVV1yBr371q7joooswb948bYNkejLdIQYXy7IwefJkTJo0CRMnTsBR&#10;Ry3GueeuwFe+8hX88Ic/xE033YRLL70URUVFui62HUJ7ezseeeQRrFr1Bvr6usWR1Q7CkTBWr16N&#10;xx9/HNu2b4Zl0tSZ62qrAOCLFy/G1772Ndx999249957cckll2Dq1CkwTfK1ZfcwnvpyfSTuvNgU&#10;5DP6jvhCCh7iTcAUAwsLUQbJC/ybBwEug3ncUtt5uRzGc+XKlVi1ahWgcLOUNlleXo5FixYhrLwX&#10;2K4+NDSEP/7xj2hvb0dYhRnk/sBlMXB7HgrwbvFgWnqe96+lkXJjBRttpBYnXu0HRiMwMRwxrs+Y&#10;2cIZinFjsRgMw8Cbb76JXbt2IZGgcG22Tc75CxYsQGVlpc5neJhWsyUEO5ffEfxp42hAR6VQQI7m&#10;5mb09PRoJub/Y8aMQWFhIWybOquhglVUVVUhPz8OCqBBnba3pxeNjY3o7u7Rz6Bp5bOT53k6mpRp&#10;mqiuHo8pU6Zg2rRpmDZtGqZOnYqJEydiwoQJGD9+PMaOHYuxY8eiuroapaWlKCoqgqNPfCWQ5TG4&#10;arvhzJkzce211+Lmm2/Gf//3f+OrX70SX/rSl3DRRRdh6dKlqKio0oNlKBRCfX0d/vSnP+Hee+9F&#10;V1cXoGIbmKalo9AnEsP4xz/+gTvuuAM7d20DAFgWn6lFMVNjsTxUVlZj4cKFOOOMM/DVr34VP/nJ&#10;Dfj2t6/Bsccuhed5SKXSI3hODpbBOjJ4gRV3/m8YKmasaH35nQROz7993sl+Tnn63/Ci08aNG7B1&#10;6xYYIji3bdva7MI4ptNp1NfXY+PGjUgmk9rWLPlDlscwGt4fNfjIC1Lu+HzJEZjfSxsppd+/LYnB&#10;C+zHZyAG8ZlSMieDp0bwsDoXqa2tHatWrUJtbS1Y6NKi08cwc+ZMGIrJBwYG9Ap/sGxO49/TFQRK&#10;YujLsihMXGtrKzo6OrQAZRw5zihrz5ZloaSkRO/ukVpRXd1eNDZQQGvZMUjA+JsMNC6KFrTrhcKw&#10;8RQ3laI9/ryam1IhDqG0GzoWhIDbNUgTfjdmzBicfPLJWLHiXHziE6fh6KOXYNasOaipqVGO9n6U&#10;KYBW5Z999lls3LhZ84TPP3TFYnloaGjEI488gvvuvQ+PPfYY9uzZhWQyqRb0bLiug1SKImjl5xdg&#10;zpx5OPvss3HFFV/BlVd+BRdccAFmzpwBW7lQBfnVy+GUznUkutEVTMNc7QnelbTh7yQE00jmIRt3&#10;tlYaCoWwbdt2/PWvf1V4+zOjjApe43keTJNOXZDRr3i2EsRN/s/C5SMO+xWkH4WK5mqY/eHtpxs9&#10;zWjA+TKzSWaVApyfM0MCQDQawcsvv4T169frrXyO4+Doo4/CggULEYnEAJhZgpTzsgLHHTPsv87U&#10;MdgE4LokpBsbG5FRO3KgVpLHjBlDq/MqarlhGBg3bhzGjh2LaJSCGHMH2rJlCxqbWJBK+14IsRg5&#10;XLuuB3gGbMuGpWJTkhAjvDzlcsT4e2IjAk99DWUyYPoaOQZJ+dtTrkTJZAKZTAqe5yCZHB4xhWSB&#10;ZNs28vLyEA77J6OSsGCBasC2QsiL5aOrswd33HEXvvvd7+J3v/sdVq5cidraPTqkHbeP42QwNDSA&#10;TCaFsrJSfPKTF+DnP78J//Efn8eMGTMQUWdrQdlDkbUi7isFErwcQpTSjAgqMQIk7YLAPUDzkEGh&#10;F3labxgGYjGKdEV2z46swxCDA1trayuef/55pNQ5TlKQBtP+K8J+Bem/Ihh6tMzWSDHKKE6rztnM&#10;yIIUAWblZwzcAXjP99at27B9+3YMDtJKqOu6qKmpwbx58zBu3DiYKpqOnNq7ykaaixGDgiUI/A05&#10;VtNUfseOHWr7nx9mrbCwEOPGjUNJSQmgypw0aZK2KVpq26fnedi3b586q4pCEco6M+ksy9JBqQ1B&#10;V3I5yvaTdZRNloWIqxZqhoaG9GAFQV9J92Bb0blUhD9pjSToeb95KBRCOBxGJpPCggULcMEFF2Da&#10;tGm641Ob+LFYqX5kzzYMAy0tLbj99tvxpS99Cd/97nfx+OOPo7u7W6UlgRhS/rjpdBqpVAKlpaX4&#10;yle+gh/84AdYvHgxHIcGDdLEsyPFB+sTrKNsa/aSOBDk4huQGAZkTAYxqJlqpxS5btHW2ldfeUWd&#10;IkD053bg7/ft24fVq1frY0SYN6UQDeIRrO9HGQ4oSEcjwqEEQdyCDOgFVu2JCfxvstP60yk1cdLv&#10;GJgewTxHe8Ydk/an78D27duz0s6ZQ/6NngqOzM+5HCk8+D/9Hq1dRmrEngckEils2eJHCWLtw1ZH&#10;C9OeaFrJX7x4MQoLCwE1jfNcD/39fWhtbdNHi7BgY7xCIRtQ5yPZtg1TCeBkMonbbrsNV1/9n7jm&#10;mmvwve99D//93/+N7373u/j+97+P6667DjfccANuvPFGXH/99fjBD36Au+++Gxs2bABE++aiOwB4&#10;6hTZVIpOvOzu7kZnZyc6OzvR0dGBgcEBOG4amQydlgDDQzyeh+OPPx7XX389pk6dqqbetCodjYbV&#10;8cFRcn0C205pq2RLSwuee+45XHfddbj44otx3333obm5GeFwFJbYUeaJYConn3wyli9fjnnz5sBS&#10;Jh/DoODIvCDFtJT1k/1Ptj/4+Sh8jBz9AjnSQKVjdy02AxmGobe99vf3Y9Vbb6C/nzYoGCbgeTRb&#10;MAwD7e1t2Lx5M9ra2lQ8Uz4C22+3IOTC46MMZrDhPoog8Zf1yVUvEi4j7ajyOljgtJLZ+Z7/SwFr&#10;miZ27dqF1atXI62O/AWAyZMn45hjjkE0GtXBIDh/TiPz53e0WpotZPgdXyxMbXVUc13dPgypQ9Zk&#10;fceOHYuCggJ4Hu14mj17NmKxmJ7OOY6D7u4eNDU1qj37ftBiqMhOoRBNV9lLghAjx/uNGzfi73//&#10;Ox566CH8/ve/xwMPPIAHH3wQDz30EB544AH83//9H+6//37cf//9+O1vf6u9HGR7BDsk03dwcAh/&#10;/etfcO21/4VvfvOb+K//+i/tDXDttdfiv77zHdx3371o72iDB9qB5bouiouKcdxxxyk3tBKkVbBi&#10;13XVmVxUD8dx9O4tto0PDAxg586deOWVV3DPPffguuuuw91334ndu3cDymTCwsTzPMRicZxxxhn4&#10;xCc+AWgbI9WHBW+wfgxBvsri0dyfaAjyzWhgKCHuOHSaLdeZ+CaFrdu2IpFkNz1aSPSU3bS+vh47&#10;d+7UPE3lvXcF7L18+0GC7DcMWiMNvvgogST4/hqP3/G5PhD1ZuKMJJI3whRFnY0eyqkLdwy+t4Rt&#10;01TBMOrr67F27To1vSYBVVFRgQULFmD69OkwRNBnTwhSLkcClZN9D0Djy3WxlasOAHR2dqC3t0/Z&#10;Ef2KjRs3DsXFxbBtExUVFaipqdHBOwwlTFpbW9HW3o5UKgNTnUvvad9AOiGTO5DLgwyog6bTafT2&#10;9qC1tVUfBbJv3z7s27cPtbW12LVrF3bv3o26ujrU19frRTGuB4ORQyNNJBJ49dVXcd999+E3v/kt&#10;7rvvN7j//t/hN7/5LX796/tx55334IEHH8TOnbuoPqBZguu5yMvL08dWs4mBF8Ay6oyiZDKpThJI&#10;q4j2NIhEo+TYv2HDBvzud7/DLbfcgvvuuw9r1qzB8PAwbNtfuc5kUpg6dTqWLVumA39w23I9GYL1&#10;Y37Kav8gU44Cwe/4N/33n/uzHjmTokHUdV10dnTqAZ5nWAwdHR1obW2FqUwCzBcS7yzc/wXhgFP7&#10;jwqM1mDU4LlW9rMFTvC/f2Wn8d/7e4uDF6fhTuSqoMCRSAS9vb3YtWsn6uvrkUql9AheU1ODk08+&#10;OTtAyEENECOfcR0lsB2wp6cXHR3tSCSGNX6e52Hs2LEoKSlBYWGhjgzP+/U9JfB37dqN/v5+LkVP&#10;AUfU3aWFELqnTmlZfrSicDisfRD5MpRw4m2FvOAh20KCfOYplyZ24YrHYygoiKOgII5oJAwYQGdH&#10;JzZs2ADHcfQxLkyjSZMmIT8/H54OpExeCmEV1KW6ulpp7IUwDFvtXHK17Twcpl1Fu3fvxi233ILb&#10;brtNRXkauZd8ypQpOPHEE1XErexV+2yBmv1d8D8FKMyGIH8Ey5b/g5enBLutDgKkNvEX4SRulK/f&#10;3sPDwxgc5OOmeVHU73MMwft/JfiXEqQ8ku6vwSgdv88WjgcLshNnl5PNNMyEttrJwUEhGhoa8Pjj&#10;j2eVWVFRgVNPPRXV1dV6ysx5IFAmA6XJeqSfc6cw1YKLo1bAu7o60dLSilQqDdMklxzDMFBdXY2q&#10;qipUVIzB2LFjEQ6Tk7hh0Op7Ju1i1co3MdA/pKfwXHdHObjHYnkAPJiWCcsKAZ6hBxxLOXPTlJHo&#10;whqg7IBpdQ4WRJsE683A5XtC+2Fg00NePA/RSBgd7Z1488034TgODMgoUZ5uF89T9mDPQzhsY/78&#10;ufjUpy7Cj3/8Y/zyl7/E8uXLMWZMuaqDg3Sa7J88wwmFyMf0z3/+Mx599FHU1dUhFCKtHgBcN4PS&#10;0lIsXrwYlmUhlco+2I+B6uHXLQj6veDBYP1z8UsQDDUQ8EXf0OImT9NpJpOdt2XSYi0/Gx4eRjKZ&#10;hK1C5FH67IVC+X3w/l8B9M6m0SrGDXKgRjkYeD/yko3D956YJjnKrYaZgRgEcD0KCWbbNqLRmEpP&#10;jOO6GXieo4+hNQwPhsE2SCrPti3AoN/JZFKP2pZlwLIMhEKk8ck6GmonDtvLSMsJob+/F2vXrtZb&#10;RgEPoZCN6dOnYvnyczBuXDUcJ63xs23aL28YnsaVXKhomyFG7BTxcfACi06u62LXrl3o7iYfTcOw&#10;YBgWysrGYPLkKVi06EgsW3Y8IpE8FYzDALllDaGujiLis3aJLCHmayo0PpsqbxOeB6TTPn7UJoSX&#10;GzjrKtiuGbXLitOSbZEGTP7OVi5TMFxYFk0vyfRAHToSiSKVymBvbR36epVGbaj0Ng1w0WgUpmnA&#10;cVwUFRXhkksuwQ9++H18/etfxemnnYolS47GsccuQWFhvtodZuqzkSimqe91kEwl8eJLL+D1N14F&#10;1LTZdR2YpoX8fDo3ns5Uyh4seYBhHudvPXEGGdPXMlTgEtGVJO0krYOCmssxYMBzXcpDtR0LQOZl&#10;ojFp/Pp75b7HeLP5A2oBk+vF7RysE7/z+fXDhyA+ufDm+2BafNQ1Uk8ICXbyZsEFrd0QIxjqTCPH&#10;cRCLxUgwggSmJ7Z0ytiaclGKmI8YJ5UmR3JOhxwMKxuC31lqp1Mmk8G2bduwZ88e5YBOZRUWFuKw&#10;wxaivLxc4UQH6/lCXw5A2YORbHSJi8SD3+/atRutrW1A1h56YPbsOTj++BMwezatLHM+qVQKbW1t&#10;2LevQbnAUBks4DzV8Xi3CwtHypaEE5XhL7wF6SVBMmlIbRJAzqAf3Db+whBHMuK2ISdzC54HDA0l&#10;MDRExxtD0YaFRDweRzgcAUABVk4//XQcddSRGDt2HIpLixDLi2LhwgVqg4KnN3WQRmmBTR10D7z9&#10;9hZs3fo2AMC0yC4PHeLQRjqtTmMVXg88ODEwjSSPMQ0BxQLKI4XpClUvpo+kk+SPrDwU6EdKqKqb&#10;EXgEgWc8EG1njLJZZLQ8DjV4p3jm5uRDGGQFczEJC1LHcdDb26s0AQqqwUxTUVGhoy45jj+14rxc&#10;FVSENBt2SeER2EMiMYxEIqEZTAqGIH4QU0hT2d0sy0JXVxfWrFmjtif6+BcXF2dtv/PzPbDZgoF3&#10;qBDefk+x1FStrq4OLS0t+jmnmT17NpYuXYqqqkpdjmnSsSK1tbVob2+Ho49AZg8I392HNUMWpPyc&#10;0/FgkItGuUDS1xMR1TlfAg/wWDPPFh6mEKieBziOi2SShJ0hAnvbtq3PLYLCt7i4BIZhIuMkkU6n&#10;4LoOxk+YoA7EAxzHXxAkoUMDH3+fTCb1oXaum8kSvISPm4UvQ5AeUrujK+u1lne5gPMK/h8NBKsA&#10;UMJQ0VDyNv3z83LV0eDZ9fHb493Au/3uwwJTdrRDAbKZZuTFaaA6rqume2znghIYjuOgsbFBMboJ&#10;dmAOhUKYPXs2iouLdTxI7qAA+fVlMmTLisfj+jlrCxknie7uHvT398MQnVVqZwz8nDssv6N9yBZe&#10;fvklNDc3A6qDsb2SwRBahh3YLcL552I4fuaJBS9L2UxjsRgaGxvR3Nyc5bPqeR7GjRuHmTNn6tBo&#10;/K6vrw9btmzRUehZYHL+UPiz+xDjSFo8aXy2CDbC3+a652dcBxbcMj/+rQW1Zfl2OxjqkD76hutu&#10;GJRXOk11Jhyp7FAopAQphcJLpZI63qptkb06FAohP56POXPmYNy4cXoq63ke0mly+LdtGngN0OLh&#10;pJpJAIB0OgNXzXqSySQSiYTQPn0aslbHzwnH7AFUtr+85zz014KO8psgyOeG0iL99FxOkM982kG1&#10;PQ0QnF92WQfCIQgHm+5QAhM5mPrDgoMhIKcxVGdiAcFaH3dcqONgk0llawQdzua6LqZPn46ysjKY&#10;JsUG9ZRA4O9jsRgmTJiAkpISLaw9z4NtW2hqbEbDvgb09/fDVAEcLLUvWaY1hH2I37MgpHsba9eu&#10;Q0NDAxyH7ICWOn2RhTt3tmDbSMbMRTMqgxaaWAjJPLq7u1FbW4vm5madhy9cyP3KEDbIrq4urF27&#10;NkvQG0JIsfbO3zNd+Bl1Mqo3lMBgOnFe8lt5MR1kviy0ebrsOA5MZYYxTJ7ej8zLUzY/WS7nmZ+f&#10;j4g6+mVwcAi7du1Cf38fAD8v2w5hwYIFmDFjhqYZ0Y3yhxIqyZSDZcuWYcnHlgDwEI1EdaSmnp4e&#10;bN26FbZtK8Hjf2tqc4TfpvROCrvsdpd0k9/5uGW/4/T8Ppgv1dfMEqpBW26QH3mq5+Mm83vnMDL/&#10;DwcOVAf57iM3tZfAjGKJ6SULreHhYWzdulVFcXcAz4BpkEvNzJkzcfLJJ2PGjBn6aF4aZU0YhoXS&#10;0nJ8/OMfVw7qvgaUSXuoq6tHS0uLdv3hRQDb9rWuIJOyADFNE6FQGLYdRjqdQU9PDzZt2oTGxkYA&#10;foeHXBAQAojBZ9jsDsVlUqf3v5GCg//v2bNHB3rm525gSs7fdnZ2ora2FpaI/sNh0vgbWV8vILA8&#10;NbgZqlPHYjFEo1HEYjHk5eXpQM/8OxaL6a2GLIR5oIKwlUoDn23b+rhoEgS+UJLCWLeP8g/m9xxk&#10;2jAMDA8PY82aNSpoigUnAx00+6STTsKJJ56IvLw8XUdDabvDw0kkEinMmjkdp/z7xzF37jxk3CQy&#10;TgYZNSi1trZi8+bNyGQyOrQeD/zZgorwJH4YKfSC//k3A9fTp0f2NwxMEza40kJrtlA1TQuWGVI0&#10;ADyP+d7Pwy/DAx2EFxSuowukQwneLZ6HjCB9NxUwhZZhiWALtvKF27ZtGzZv3ozh4QRsFX3HNE1E&#10;o1GceeaZuOiiizB9+nTlvkLRfubNm4/zzjsPp5xyCoqLyafTVdNuR8UV3bVrty6LmT+k9nFDMCfj&#10;IgWhobTFUIh8KVeuXKlPlnTUNJbLlHlwPkENjQUvhMBkYSfLNIV2F4/HUV9fj+3bt2d9K9NlMhmE&#10;QiEMDQ1h3759aGpq0nWlOhC9WdMOqcP9ZH6cPhKJ4Nxzz8X111+PW2+9VW8H/elPf6qvG2+8UV83&#10;3HADfvrTn+L73/8+Tj31VBQUFGhtmMwi/mADAKZJ5w1xO7K3APMU12kkrTywHa+srEwfBJhOZ/Dq&#10;q69h586dcFzyzkil0kinkygpKcMnPvEJnHvuuSqtv8hZXV2Jk08+CVdccSWOOXoJQnYUBkAbGAwT&#10;Q0ND2Lp1K9566y2Be7aQCwpMfs+aK/3OFmL8X/4O5iG/Db73wS9b2jt9nlOC1PWykjJ9KT30tD9Y&#10;Fj/7V4RDQpC+W+JKxpDMwg3f29uLxx9/Avv27QNUkA6o1fyZM2fhk5/8JC677HJ88pOfxAUXXICL&#10;LroIX/jCpfjc5z6LqVOnIhym87gNNd3dsmULnn/+eTQ3NyEWIxcqypOcsoOCBIH97KZeKCHzQV5e&#10;HjZu3ITNmzcjlaLzj5gWskMxo7LgkkJV0k4KUtYA5fdMo2g0ipYWOgV0cHBQC21Oa4qo7c3Nzdi+&#10;fTsGBgY0bSXdWYBKQcXtwINcKBTCv/3bv+HSSy/FlVdeiSuuuAJXXHEFvvzlL+Pyyy/HZZddhssu&#10;uwyXX345Lr/8cnzpS1/CF7/4RXzxi1/E8ccfj7y8PEBsu5T4AoBl0VlDlmXDVKHegsKDcfPEbIH+&#10;0e+KigoUFxcDMOB5wN69dXj22eewbes28okFLVYBHubPn48vfOELuOiii3DuuedixYoVuOiii/DF&#10;L16Gr371q7jwwgtRPbYajpOC55HN1nNdvPXWW3j22WfR0NCg+UCCbHse2IiulvYmCV652j94H6QF&#10;Xwzyt/+M/puCd4L4MTBv+nlnD/AMucrJBQeb7lCCkbX9CIGrbKQhtUovNaZIJIJYLIYnn/w7Xn31&#10;FXR1dcASNsdUKoUZM2bjqqu+gTvvvBN33XUX/vd//xdXXHEF5s9fAMehgLy8i6WpqQn333+/jica&#10;DtPilmEYsG065Iz3cPsd1beRysUwR/i6dnd3YceOHairq9PMZwSmY6ypstYbFFyyLAiNVApPI2AX&#10;6+3tRW1tLfbs2YOM2JIqOzEA7Ny5E1u2bEE4HNbTbdlpIFyo0iL8XzC/dJrikKZUzNFEIoGUikca&#10;vNhOzNtooSJohcNhZNTWTVk+lNbLeCEwyPIzxsN1XS3DiB4eqqqqVDBpmrVEIiH89S+P4bHH/obB&#10;wT5EIlGEQmSSse0QPvaxj+GOO+7Ar3/9a9x11124/fZf4Yc//BHOOusctZBJ+/XTKWrrHTt34te/&#10;/jWefPJJbZdnWcTtKOnFdaBB2J+JcFvK++B3wXv+JpcwDdKIy5UaqeRFBs4bgt/kvcyT/8t6jQb7&#10;e3coQ5YglcT/KIAnpsCs8bHGws743d3d+L//+z0ee+wxtVrKR8HSaiuvNHvK+Zs7vKtWIkOhEHbv&#10;3o177rkHjz76KDKZDOLxPJgidiNriYaKzykFOgPb08i2GMLg4CA8ZTusra3F2rVrYCjNl+vkiUUr&#10;qE0BXFaQWYNtx/dME+6s3AEty0JPT48+m95WC3YJFcaPhT4LW3bbYpwYD/5WdiQuB2qws8UiHOMT&#10;7DASd9kBY7EYTNPUphUzsJ+bvw3SJEgb+k+r5ty+fh4GSktLkZ+fLwbnsD648I9/fBiJxDAMJcA8&#10;YU4KqW2thgqdl1BHuXBdTdPA3r178aMf/QhPPPEEkskkYrEY8vPzEQqRrZlpxd8xjel7E6aZPSAy&#10;HkE6SnowD0JopMgxwMg8gzzFo43Ml8EQfMnfMnA+Mv1HCSRNDxZM2WjZRBwdZIO/F2KNVl7w2f7K&#10;42ecl6cYmDt6PB7Hrl07cccdd+BnP/sZWlubYamVZt5LzpqU7CS8F/r555/HL37xCzz22GMwlI2O&#10;Foz8veCWRUcv+AsocUQiUUQikay946Y+jZGEj+fRWeu1tbV4+eVX0dc3gEgkhnA4ilAoosKR2cjL&#10;y1ch2kIwDDrW2LZDKCgoRDxOrkrhcBThMDvE+wNMULCzNhyNRtHV1YXVq1droclaJ2vajY2N2LZt&#10;G1pbW3U9uPMawk7qqW2WNDUmMJSwDatYnpFIRC9QsfAJqz334XB4xL1lWcjLy1NHVvveDiwUOB8o&#10;bTU/Px9QZ9WzgKOITWSTJtoTTeLxOGw7AtsKIRyKwbZtVFRUYMyYMYipzRrRKOGzbds23HXXXfjp&#10;T3+qwsRR2Tww8j3Rnc/XshCJxDAwMICnnnoK3/rWt7Bq1SqkUimlWdNOqlAohPx8OkUVAGybFiJD&#10;oQjY8d4UvsfcRkxH7ifhcBhlZWWKBrTwJmdALHQZT9mHMuIEW9mX6Fwywsc0LSTV8SFcHuVH95ZF&#10;AyXzOVT7c7uN1meDwPU5FIB5nHHitpADhgRj4cKFHne0XJU7GDhYAsj8D/Yb7AcvbnRuLBYefM9a&#10;TDKZgONkUFVVhZNOOgnLli3DwoWHo7q6Wnd0KJwSiQRaW1uxfft2rFu3DqtWrcS2bVvR09ODkHbQ&#10;h56WcZknnXQili49Fnl5eZrpM5kMNm3ahL/97W+6IRyHpnyMbyaTQSKRQE1NDS644AJMnjw5yyE/&#10;lUqhsbERjz32GLZv367Kp+dHHnkkjjzySFRUVMJVfnyu2gL6+uuvo66uTucF1aG4rXnwqKmpwYUX&#10;Xojx48cjFosBSnvOZDJYs2YNnn76aezYsQP5+fm6bAZPCZKBgQGMGzcOJ554Iv793/8djrKv8uDs&#10;CYHO3wc7GKfl54ZhUBzMVavw8MMPo7+/HyeccALOPfdcZQ8loeq6rjrmYhWef/55JBJJxOOkWdI2&#10;TAuWZSCZTCAcDuNzn/ssDj/8MBQWFsJSJhdDaZMPPPAgHnzwIb1PnwbZFCzLxNix4/Bv//bvOP74&#10;47Fw4ULNO4wrQzqdRn39XmzYsB6rV6/B6tWrsXbtWpgmCX5Jw+HhQUydOhUnn3wyli1bhnQ6rd9n&#10;MhnU1dXhV7/6FXp7+7Pqa4hFThaEhx9+OE455RSMHz8erj5IkRbCnn32WTzzzDPIz8/XApgviY8n&#10;NGn+TeVQ/NbLL78cEydOhKtma0NDNHt55pln8MorryCRSGR5unA/QKC/y/4mIXh/qECwjRHA1bIs&#10;X5BKpn6nECxkNJCd6J3A/nDjvPxG94EFFWkqDpLJJDKZDI4++mgsXnwUJk+erAWEpZz4+/v70dDQ&#10;gHXr1mH16tXo7e1FLEaa5vDwkGIOWpCQDJ2fH0dhYQGiUQruaxi0ZbCvrw+9vb1aOzDU3nPWDNNq&#10;n7KhVo4nTJigtWFP2fSamprQ09ODjPI64LpBaWN5ef5xIJlMBn19fRgaGlKaF2kLzNgs5DKZjHYq&#10;r6iowIQJE7Ttjum2Y8cO9Pb2ZmkzXD6nsyw6LdM0TZSWlmLcuHGqnv4I7glBGmwjBhaksmMnk0k0&#10;NTWhtbUV6XQaxcXFqKysVNNiomcqlUJ/fz86O9uRSqWUrZpPZWUNzIXjpOG6HsaPH4vy8nIUFRWp&#10;WQlpUZlMBtu2bcf27TsUP9iwLOX2pgZkzwOOPPJILF26VJ+8aoqFvUwmg6GhIezcuR2vvPIKNm3a&#10;jKGhQRQUFCpPDX/rMuVH25XLy8uVX7NPr2Qyid5eOmiQ4oJSWRllH5YCL6Ec/KurqzU/m0qQJpNJ&#10;9PX16c0UERW9ntshFAppvpJt6gSOQMlk0qipmYiCggKEQqR89PX1o6enB21tbRgeHkZeXh6iKrSg&#10;ETAhSMj1jJ8fisD1kSDv3zdBKiFY4HuFXHjlKsPLMV1gxnCcjHYSTqX4yGGyjTJT5efnI51O6zOT&#10;CgsLtbbCVzpNx1eQMDT0nm2iH2mEUutIqZ1DUbUd1XVpSm5ZftQl7qTcBnIax/inVSQeztdTC1gs&#10;jENq8YnLo05K023uJCwI0zqQi5+Op6o06FAduHxDTNG48/H3Mg13PPmO38u0oz0juvqDIj+X9Odn&#10;EeVfKoWy62YQDoeUf6OhOjsJHo63QAFq2PeTyvIFk6tOD6VBQ7YBgUFHpyg8Uur4kry8PI0P21+Z&#10;3iHhYcF1khcFofH9cEPK9su0drStmtqd6QBFF+YpS800wso1jGkTpCGXIWnJ+QV5y1UDiEzHgpXy&#10;M2GooN2GsNm6gWhWQZzlcwnB+0MJmPYMkp5g3h1NkAY/fqfwbr8N4hGE0fJlJoBI4ylBZBhAJpNC&#10;JuMgEqGgIfScCMKdgLUTzstUmiq0sKTFDt5Rw2WkUikd2Jg7prw4HUAdlTRaX4OWaXJdhjDmG4pp&#10;5TTQE0KTyiChxEzOdeJvuM6MH3cQ+a2kET+THQSi7kEhHwSuq6yPFC4ItGuw7hALJkGhRHmZShC6&#10;AHhxzUIqlQatPnvwHcRH8gjVI63tqZZlwbZNpFJ0WmgoFNLTZE8NjCG16YPbwlP8YqgORnnQ4JVK&#10;pRDWUefJlkg0pmOauR0kTgxUJ0PzG7cda5Ku6yISiSCVon39jAOUpmQqLTb4DQu+IHA7Ma15gOTB&#10;NshLno4QRbZZ2WayTrJ9g/fBd4cayDpB1IvbyRxNkPLv91LBd/OtxCEXBCsTxDn4vXzmic7MIz93&#10;DM8zlKZCRCE3JjpyASJGZiQSgee52j4qGV9ehpEd1o+YmLUFSsOMKXF2xL5ymR8/ZwiH6VAyhmD5&#10;ELixHY/TW8rZnr/jDia1DVdoQ5zGUJov3/MzLm+0/xLksyB/BO9lWhaeskwfF9bsuDNzCD0PVGUD&#10;FGCZBlTejsu0IroacF1PRb/nXWE+zRgf+Q0LkYyaURiBzRfc2SC0Pcbfrw9pypy/pIFMDxgwTdpS&#10;mlHO/yzgLBWIJihIGU/mMRbsLAAZJ8aT68ADAwtSrmOuujN+TCcWpFx/hmDbHuj+UAOut6ybxNk0&#10;TVhVVVU/4AT8kYT3WsmD/T5Ybi7I1Tjyu2AFGbjBJfMQ40C5LLmwLNIS/Kmdz5CGWKHmuJNSsMmR&#10;neODjiS6rylQupECU+Iov+WLmZs7h/yGmZkZndMi4Lcqv2N8PCGsuV6MH+PB30rwlEALppXvGRhP&#10;voJ5ye+D5RqCTgxcJhdH++ENsOYGJVTpG0+l4zTZ5ZAm6u+GIkHsa44SJD6MH1+cJ9eRvyW+oSmv&#10;rFtwAZjz5TZg+jJeXH/GS9KSv5PfMj7MB66ITcH3LIyD33MeXKYnYpRyWv4v8w/WnXGQ9xKC94cq&#10;SDyD9TEMIzv6k/y9v2fvBA7m+4NJEwTZyEEINo68t5QdhwSPL5z4PwlQ+sZVGqylRn0uL8gUUtOQ&#10;W/mgOjzbpfgbU023PMHsQQbkskbiN9J3kHFEYJcJM7tMK7Vexpm1UQncaTiNqV23sjsjp2GQdeHv&#10;gnXjdMF6j3YxfVnjM8XAQWl4GuvThv8zfqYYIPg905JpJOkr03FaWRe+DykXL1v4sfJ3nJZpJnEK&#10;gqSBzJ/K9mnNQlniJOsYrD/jxd8zPhBtzL8lLThf/kbiw3kxvnxxufwdP2M40P1HETQdFixY4HHF&#10;czUww6FSaYnH/vDld8wInlhcYcZihrJtEpKUhhYkeGCWzOoIW5HUMCRT0W9/WuUqmxjvfTCUYJD2&#10;S84/nU7r6RHnaSqhKxlbCjFZhkzHz7izcN2hFpN4MOH0DK7SUlgYy06SVi5TvCDGO5C43pyf7HAM&#10;/N6nue9vKNPkAk8NFEw7FvyWcDMD2O5HGyOoLPqeDuWjKappZs9Q6Hvf/9NTcWd5IYjbgenI+HM9&#10;GRdZD6YD48z05PozvdjcEKQVv+e8bds35TDdXdG+XKZsK8abceY6GMp2bqvFMDnVd7WXi98+nI9s&#10;O1kGg8yfvVAYt2D9GEZ7fqiBdxBTey1ImUgMTECG96PSwTxHg1wNJSGYx2jpGLizM7NwfSk8GDm4&#10;c54+kYgeQWYJ3kMxXVq5tBAD+gZ77hC2TdsbDSU8IfCS+ckFIU8IThaEhmJQzksKExYMXAd+JusG&#10;MYAg0FGCaThvTmMql5pgubI+nJZxZ2DcgiDrPxqYYsGEBRTT1acnCylTC0PbJjedTIZOSiBbMOHP&#10;NnFagMkWpADgeWT64Xvbtik+qZgWU7rsqTjTiesepK0UZmxL99QgGgqFANBgDjGIp9NytZzoxWXw&#10;zEYKPuZxtqUzThl1bAvjxPRkvDlvvoeqpyem9VwXUw0iwXZNp9PaBYrLHg329+5QAm5j2aYSd9NU&#10;i01SW+EPJTGDkOu5/J4hmC54vz/IlR/egTCWIAnAv7OZxdO2NgID/irvyLJkfvyfGc4nuAdaMabO&#10;KPPhhpCdUeYj03KesjPyc85ntO9Go5UsL5hfrjQyr2Ddc30n0zEEn+XCKxfkyk/ixPd0AewRQd/x&#10;gBRsm5H14zy4mCB6hliQgfie3/ll+jwRBPmO2sv/lm3vBJQ3Cyk++juYN33n80UQN5mey+H7YBpZ&#10;nyDIesl08jmDKwbgA0Hw21wQxPPDBK6vGbBFm6yRBgWpHIX2B7JyuYgdrHzwfS4IfiPhQI04Guyv&#10;PIZsnD1whwyWwUyYq765QH4fzIuB80MOmh4sBPM+2Py4PrkgWH9PaF+jwWh5MRzo/WgQrB+DzI99&#10;G/nZaPi/WxyCMBpOuSCIR/Ce/tN9drY8QIyEXPUYDScuM5te2ZrVwUCuMt8tHGzZQXpJCD73DmCi&#10;ZAh+dyCQtJOClN8Z8+fP14JUMiB/cDAFHkyadwq58jwQgQ70fn/A3+YqNxfIxn035b6Tcg4WcuW5&#10;PyYMtncQ5HfvlD7vF+wPfwnBdLnwDaZ5r2C8Q0GUi87GfgYyhndSBkOQN0crQ+Z9oHLeCf1GK09C&#10;EMfg84OBYFrvIAVpLsj1HbcxtxPTgAUp/zbmzZvnsb1EgncQ2sdoEKxcEPb3PldlGILvgvkE3zPI&#10;dLmYYbTvDgS5GCH4LPhfAqflhmIIppV5Bt9JGC2P/T0P0kKCLJcXPg4EksH2B/t7L8sN8mUQgvQO&#10;3kvI1fY4AC4HglzlvN/wXvA7mG+NgKnk/YDReI5hf+2Eg8T7vQKXnQsH+YwVyuAzKDwtyyJBOhoR&#10;cz07WMhFiIPN72DT5SojFxxsuoMtFyrPXMwgn8k0o6ULPh8Nh3fK7Jz//uruHUBQ7e/bfxYcTH2Z&#10;NgfCl/PaX7pc7/bXPu9E2ciV9/5gtPQHU1eGg+GZg80L++Hb/cH+6D5aHrnSMoz2DcOB3jNwGbnS&#10;y2dGDhszXyZ7Z8ydO1cLUpk4mNnBwP4qH8z7g4DRyv8gyg2WxfQLPmOQjRZsQPldLlxl+lzvGYLl&#10;j/bs3cD+ypVwMIJlf/UI4puLb4L3nMbIMbgF73O1k4RgeobgvXy2v/z2B6OVxRDMV6bLVdfRIBcN&#10;JfD7/aVhkDjlSn8gmoz2/L2CxCVIJ27zIL5BXILvJQS/528t9j1euHChB8HcwcyChR0IRks/2vMg&#10;5GrUg/02FwQJ8E5gNByCzCLvg88YctWB68nfBb8JwoHeS+B8GYLlB99LeCflvFsYrYxcOAXT5moX&#10;SUeZRtJW0jsXyOf709QlBPMK4soQTMcQxFfiLSGYb6665oLgu+B9sJx3AsG85DOJXxCCz3Pl805h&#10;NLoFIVhW8H40kDwk73nhyTjmmGM8qAx5tV5+PBpioz2XEEyzv/wkBJn4YL6R8E7TSwgS1sshkIKN&#10;lot5gvnkwimYJnifCw4mTRBylR2EA+V7MHmMBrnyHi2/XGmDMFqaXHnKZ94BBKmEg+HBXM8OBLm+&#10;kc9yubkdDIyWjuu8P/De5XqIzPdAZewP3s23B/PNgdIc6D1EGu73wXvu88aJJ57o8UtOyAkYODGn&#10;kff8jNPJZ/tLN1olspDLwXQMufIf7Xku/HI9D9Y9iGPw+1zf8eUFfPz4PacN5hPMOxcEv8sFwfof&#10;KN/R6hqEA+XDcKAOmYvmud4zjJZfMB1GwVE+y/XNaCAF6Wi0NAKRsw4Wgvm8ExitDqM9l7C/NPt7&#10;JyFXOvmMf7NSFqS/TJurP+R6hlHKZQi+4/vgc/lsf20g29sLbCyQdeK8TNPE/welk5j2KAW0KwAA&#10;AABJRU5ErkJgglBLAwQKAAAAAAAAACEAVL3G9VbJAgBWyQIAFAAAAGRycy9tZWRpYS9pbWFnZTIu&#10;cG5niVBORw0KGgoAAAANSUhEUgAABAAAAAQACAYAAAB/HSuDAAAAAXNSR0IArs4c6QAAAARnQU1B&#10;AACxjwv8YQUAAAAJcEhZcwAADsMAAA7DAcdvqGQAAP+lSURBVHhe7J0NaJvV98dDCIRSSimUUkqh&#10;lFIKZZRRCqWUUiillFIYY4zBGGMMxhARQUSGiKIoKg7FnyjKJhMVlQ0VFUVFRUVFRUVFRUVFRYeO&#10;6djGJr7g+XPOc783Jzdpm6TZ7P75fuCS5Hnu+71Jnu+5bzkhhBBCCCGEEELI/3ty6QVCCCGEEEII&#10;IYT8/4MGAEIIIYQQQgghpAWgAYAQQgghhBBCCGkBaAAghBBCCCGEEEJaABoACCGEEEIIIYSQFoAG&#10;AEIIIYQQQgghpAWgAYAQQgghhBBCCGkBaAAghBBCCCGEEEJaABoACCGEEEIIIYSQFoAGAEIIIYQQ&#10;QgghpAWgAYAQQgghhBBCCGkBaAAghBBCCCGEEEJaABoACCGEEEIIIYSQFoAGAEIIIYQQQgghpAWg&#10;AYAQQgghhBBCCGkBaAAghBBCCCGEEEJaABoACCGEEEIIIYSQFoAGAEIIIYQQQgghpAWgAYAQQggh&#10;hBBCCGkBaAAghBBCCCGEEEJaABoACCGEEEIIIYSQFoAGAEIIIYQQQgghpAWgAYAQQgghhBBCCGkB&#10;aAAghBBCCCGEEEJaABoACCGEEEIIIYSQFoAGAEIIIYQQQgghpAWgAYAQQgghhBBCCGkBaAAghBBC&#10;CCGEEEJaABoACCGEEEIIIYSQFoAGAEIIIYQQQgghpAWgAYAQQgghhBBCCGkBaAAghBBCCCGEEEJa&#10;ABoACCGEEEIIIYSQFoAGAEIIIYQQQgghpAWgAYAQQgghhBBCCGkBaAAghBBCCCGEEEJaABoACCGE&#10;EEIIIYSQFoAGAEIIIYQQQgghpAWgAYAQQgghhBBCCGkBaAAghBBCCCGEEEJaABoACCGEEEIIIYSQ&#10;FoAGAEIIIYQQQgghpAWgAYAQQgghhBBCCGkBaAAghBBCCCGEEEJaABoACCGEEEIIIYSQFoAGAEII&#10;IYQQQgghpAWgAYAQQgghhBBCCGkBaAAghBBCCCGEEEJaABoACCGEEEIIIYSQFoAGAEIIIYQQQggh&#10;pAWgAYAQQgghhBBCCGkBaAAghBBCCCGEEEJaABoACCGEEEIIIYSQFoAGAEIIIYQQQgghpAWgAYAQ&#10;QgghhBBCCGkBaAAghBBCCCGEEEJaABoACCGEEEIIIYSQFoAGAEIIIYQQQgghpAWgAYAQQgghhBBC&#10;CGkBaAAghBBCCCGEEEJaABoACCGEEEIIIYSQFoAGAEIIIYQQQgghpAWgAYAQQgghhBBCCGkBaAAg&#10;hBBCCCGEEEJaABoACCGEEEIIIYSQFoAGAEIIIYQQQgghpAWgAYAQQgghhBBCCGkBaAAghBBCCCGE&#10;EEJaABoACCGEEEIIIYSQFoAGAEIIIYQQQgghpAWgAYAQQgghhBBCCGkBaAAghBBCCCGEEEJaABoA&#10;CCGEEEIIIYSQFoAGAEIIIYQQQgghpAWgAYAQQgghhBBCCGkBaAAghBBCCCGEEEJaABoACCGEEEII&#10;IYSQFoAGAEIIIYQQQgghpAWgAYAQQgghhBBCCGkBaAAghBBCCCGEEEJaABoACCGEEEIIIYSQFoAG&#10;AEIIIYQQQgghpAWgAYAQQgghhBBCCGkBaAAghBBCCCGEEEJaABoACCGEEEIIIYSQFoAGAEIIIYQQ&#10;QgghpAWgAYAQQgghhBBCCGkBaAAghBBCCCGEEEJaABoACCGEEEIIIYSQFoAGAEIIIYQQQgghpAWg&#10;AYAQQgghhBBCCGkBaAAghBBCCCGEEEJaABoACCGEEEIIIYSQFoAGAEIIIYQQQgghpAWgAYAQQggh&#10;hBBCCGkBaAAghBBCCCGEEEJaABoACCGEEEIIIYSQFoAGAEIIIYQQQgghpAWgAYAQQgghhBBCCGkB&#10;aAAghBBCCCGEEEJaABoACCGEEEIIIYSQFoAGAEIIIYQQQgghpAWgAYAQQgghhBBCCGkBaAAghBBC&#10;CCGEEEJaABoACCGEEEIIIYSQFoAGAEIIIYQQQgghpAWgAYAQQgghhBBCCGkBaAAghBBCCCGEEEJa&#10;ABoACCGEEEIIIYSQFoAGAEIIIYQQQgghpAWgAYAQQgghhBBCCGkBaAAghBBCCCGEEEJaABoACCGE&#10;EEIIIYSQFoAGAEIIIYQQQgghpAWgAYAQQgghhBBCCGkBaAAghBBCCCGEEEJaABoACCGEEEIIIYSQ&#10;FoAGAEIIIYQQQgghpAWgAYAQQgghhBBCCGkBaAAghBBCCCGEEEJaABoACCGEEEIIIYSQFoAGAEII&#10;IYQQQgghpAWgAYAQQgghhBBCCGkBaAAghBBCCCGEEEJaABoACCGEEEIIIYSQFoAGAEIIIYQQQggh&#10;pAWgAYAQQgghhBBCCGkBaAAghBBCCCGEEEJaABoACCGEEEIIIYSQFoAGAEIIIYQQQgghpAWgAYAQ&#10;QgghhBBCCGkBaAAghBBCCCGEEEJaABoACCGEEEIIIYSQFoAGAEIIIYQQQgghpAWgAYAQQgghhBBC&#10;CGkBaAAghBBCCCGEEEJaABoACCGEEEIIIYSQFoAGAEIIIYQQQgghpAWgAYAQQgghhBBCCGkBaAAg&#10;hBBCCCGEEEJaABoACCGEEEIIIYSQFoAGAEIIIYQQQgghpAWgAYAQQgghhBBCCGkBaAAghBBCCCGE&#10;EEJaABoACCGEEEIIIYSQFoAGAEIIIYQQQgghpAWgAYAQQgghhBBCCGkBaAAghBBCCCGEEEJaABoA&#10;CCGEEEIIIYSQFoAGAEIIIYQQQgghpAWgAYAQQgghhBBCCGkBaAAghBBCCCGEEEJaABoACCGEEEII&#10;IYSQFoAGAEIIIYQQQgghpAWgAYAQQgghhBBCCGkBaAAghBBCCCGEEEJaABoACCGEEEIIIYSQFoAG&#10;AEIIIYQQQgghpAWgAYAQQgghhBBCCGkBaAAghBBCCCGEEEJaABoACCGEEEIIIYSQFoAGAEIIIYQQ&#10;QgghpAWgAYAQQgghhBBCCGkBaAAghBBCCCGEEEJaABoACCGEEEIIIYSQFoAGAEIIIYQQQgghpAWg&#10;AYAQQgghhBBCCGkBaAAghBBCCCGEEEJaABoACCGEEEIIIYSQFoAGAEIIIYQQQgghpAWgAYAQQggh&#10;hBBCCGkBaAAghBBCCCGEEEJaABoACCGEEEIIIYSQFoAGAEIIIYQQQgghpAWgAYAQQgghhBBCCGkB&#10;aAAghBBCCCGEEEJaABoACCGEEEIIIYSQFoAGAEIIIYQQQgghpAWgAYAQQgghhBBCCGkBaAAghBBC&#10;CCGEEEJaABoACCGEEEIIIYSQFoAGAEIIIYQQQgghpAWgAYAQQgghhBBCCGkBaAAghBBCCCGEEEJa&#10;ABoACCGEEEIIIYSQFoAGAEIIIYQQQgghpAWgAYAQQgghhBBCCGkBaAAghBBCCCGEEEJaABoACCGE&#10;EEIIIYSQFoAGAEIIIYQQQgghpAWgAYAQQgghhBBCCGkBaAAghBBCCCGEEEJaABoACCGEEEIIIYSQ&#10;FoAGAEIIIYQQQgghpAWgAYAQQgghhBBCCGkBaAAghBBCCCGEEEJaABoACCGEEEIIIYSQFoAGAEII&#10;IYQQQgghpAWgAYAQQgghhBBCCGkBaAAghBBCCCGEEEJaABoACCGEEEIIIYSQFoAGAEIIIYQQQggh&#10;pAWgAYAQQgghhBBCCGkBaAAghBBCCCGEEEJaABoACCGEEEIIIYSQFoAGAEIIIYQQQgghpAWgAYAQ&#10;QgghhBBCCGkBaAAghBBCCCGEEEJaABoACCGEEEIIIYSQFoAGAEIIIYQQQgghpAWgAYAQQgghhBBC&#10;CGkBaAAghBBCCCGEEEJaABoACCGEEEIIIYSQFoAGAEIIIYQQQgghpAWgAYAQQgghhBBCCGkBaAAg&#10;hBBCCCGEEEJaABoACCGEEEIIIYSQFoAGAEIIIYQQQgghpAWgAYAQQgghhBBCCGkBaAAghBBCCCGE&#10;EEJaABoACCGEEEIIIYSQFoAGAEIIIYQQQgghpAWgAYAQQgghhBBCCGkBaAAghBBCCCGEEEJaABoA&#10;CCGEEEIIIYSQFoAGAEIIIYQQQgghpAWgAYAQQgghhBBCCGkBaAAghBBCCCGEEEJaABoACCGEEEII&#10;IYSQFoAGAEIIIYQQQgghpAWgAYAQQgghhBBCCGkBaAAghBBCCCGEEEJaABoACCGEEEIIIYSQFoAG&#10;AEIIIYQQQgghpAWgAYAQQgghhBBCCGkBaAAghBBCCCGEEEJaABoACCGEEEIIIYSQFoAGAEIIIYQQ&#10;QgghpAWgAYAQQgghhBBCCGkBaAAghBBCCCGEEEJaABoACCGEEEIIIYSQFoAGAEIIIYQQQgghpAWg&#10;AYAQQgghhBBCCGkBaAAghBBCCCGEEEJaABoACCGEEEIIIYSQFoAGAEIIIYQQQgghpAWgAYAQQggh&#10;hBBCCGkBaAAghBBCCCGEEEJaABoACCGEEEIIIYSQFoAGAEIIIYQQQgghpAWgAYAQQgghhBBCCGkB&#10;aAAghBBCCCGEEEJaABoACCGEEEIIIYSQFoAGAEIIIYQQQgghpAWgAYAQQgghhBBCCGkBaAAghBBC&#10;CCGEEEJaABoACCGEEEIIIYSQFoAGAEIIIYQQQgghpAWgAYAQQgghhBBCCGkBaAAghBBCCCGEEEJa&#10;ABoACCGEEEIIIYSQFoAGAEIIIYQQQgghpAWgAYAQQgghhBBCCGkBaAAghBBCCCGEEEJaABoACCGE&#10;EEIIIYSQFoAGAEIIIYQQQgghpAWgAYAQQgghhBBCCGkBaAAghBBCCCGEEEJaABoACCGEEEIIIYSQ&#10;FoAGAEIIIYQQQgghpAWgAYAQQgghhBBCCGkBaAAghBBCCCGEEEJaABoACCGEEEIIIYSQFoAGAEII&#10;IYQQQgghpAWgAYAQQgghhBBCCGkBaAAghBBCCCGEEEJaABoACCGEEEIIIYSQFoAGAEIIIYQQQggh&#10;pAWgAYAQQgghhBBCCGkBLl0DwB/n0yuEEEIIIYQQQghZgUvSAPB8R0FezeXkeKEgP+Vy8kMuZ6/H&#10;czn5Obz/1V1Tp5/V/ZJc088n9X0+JydyOfktl7fPv+dycircR3y/5Etx6nXEic+/uWsah8Wby8f7&#10;Gl7vaR6RV72u6fp4on/3HmF+DO/xqvnFPY3neD77rPc1r5oH3Mvyk+UT6eK6XtNXfMY99a+vv+Tz&#10;Me/22d3XdPS93tO20LSP5zXdLAziVPdLLh/LhjrUMJb3EAfCaN1pXHpfr/+cz96ry+olb+2keUd+&#10;T4Q0UXeIF/lFneM+6g55wXXUNdoF99C+es33E3X6/nTy+ad8KZxv119DO/n4kA7q2beRXQ/9B/Wj&#10;/tH3Lc6Cr4fycuur1WEIr2EQDtd/KpTSRd2gfuDX51PrX69/H+5/k8vJx7mcvLU8nX5lCSGEEEII&#10;IRuAS9IAIJsGRXLtIvM7RKYXRWaWRWYWRaaXRSa3ikxvEZlayu5NLYTX4KbD9ZmFzM+EXl/O3puf&#10;5ezaxLzI5JLIpPrdEsKpH32/teRf45rV9BdEZvX9UvZZ/Wp4TX9yIbuvrxPh2ozLh+V/KZQhxOHf&#10;z/v8aTgNo2XUdEJ4vTepn7X8Gn45C6txmAv5tzKovy1ZOWeTfGu6+hnl0jwjn5NaJyEPsX71nqaH&#10;POv1rSKzoQ2Qj8m5Un1Z+C1Z3BafxjEfyhDqx/IZws+F+PV1YUuIU/OqaWiY0PaWdiib5UXbKpRR&#10;47e09X7wr/FoHWgdan6sTFrmENfmUF/Ik94fRxtqH5nL3k+Gslg/0jJpvKgvTTf413xan9I6D31v&#10;PNSZvtdwMX7Xdui3ek39WB/UV/QLTVv9IC30Ea0n9Ce0f2hf9Dn0R4tb09ZwoX5QH9Yn1N98Vu/z&#10;yNuSyNhsSHtOZGarSLFf5Lqb028sIYQQQgghZANwSRoA/h7sEsm3iYzNiYyNi2yeEhkdFxnT1wmR&#10;TZMiY5PZ9bHpzG3Se9MlN6b+cH1SZHQq+6zhVdRoHHpd72+aEBnB+3B9ZFpkJMShael9dXrP0oTf&#10;EK/lR8OovxCnXdc8zAS/mrZ+VjcpMqz+NH/hVe+pn+HxUn70njotj8Y7hrhmQ/jpLF3LT4jX0tDw&#10;waF+EF/MA66pnymRzTNZXOYnlE8/T8yGOkM6+nkmS9/Cap6msvzBaRp6X18Rr8Zh4UM45F39bw5x&#10;6qu2n6ah4XzbWp5d/nxecD2WSz9r+NBX8FmdtWtoY9RZLLPe13yF+rf0td3GQ32ivUN9ob/Zdf0c&#10;4oLTPhrbJ9Sp9WFtz82l/mR5Qx9G/kP9oEyar2HNX+gDWm5LL8Sp/rUurW6Rf5Rf09Rw4yW/5iek&#10;jfYzPzMi47MhrtCnR0cz/8VekatuSL+yhBBCCCGEkA3AJWkA+HdADQD5bHRVxc64GgJUGELoQYzO&#10;Z+/VUKBizITLTCZYNYwJyHmRzfNZeH1VgWn35kvxbporCUkTqcGPXsdnE5n6WeNYCIJ1PqSpflWs&#10;6X2IXY0rxKd+4ut8Ngqr+dR4NF0rl6YZyjK2EPKr+QxGBCtLKKMJ6hDG/Ic8qn8IOOTd8gkxHcrh&#10;yz8RRLemrZ91lNjeIz94RT60zLivcWl5Qlh7DfnQ0XMNi1eNV8tu+dX0QzlNpKOcIe/a5pbn0G5o&#10;X4sbdRvqROtS8291hTyF+NHW1iYhvPYp9AMNa/kJxgnU5yb0K/Qb9JMQj84eUWdl19dQv2Z4Qt6D&#10;i/0w1KX5Ce1r/dj1E4vH9T/Ni9U96kjzg/eh7q0eQr3gVevA4kA9wRAV4rc6D/1nUuMPxgwYNrQd&#10;pzTtuSy/w2psCgatri6Rq69Ov7KEEEIIIYSQDcAlaQD4u6dDpK2QTT02oabTxyHegwBTYaRCBYIH&#10;o8UQ0SaQgrAzMRiEoYofiF2IaghACD0Te+pX36tIV6GlwjeIMPU3GsSjCb8gWkdTQ0LwC0EIo4K+&#10;h5jUNOAH4hWGCROgoazmNA9B6JmQD2W1cmuaQbhC/Kr4hkFA04IotTw6h/TUvxkGgqA1g0IQ2hiR&#10;NiEZPtt9lC+U2QwiwTBiZQ1C1toK9QPhG+7pNYSzPKBcEPIQ4BDWELYhfas3lDH0Aavv0I4+HYsr&#10;9CWL2723NBBvqG/UBfLsxTzaE0YGqwcYGNSQovFrfsIMC4hwKyvKhnZA+JBnE/SIN5TXBHrwq33O&#10;tyf8om9b3XlDAuoH7zVMEPwok/WhUIf6qss6tA7i7IRZkY5u+efAdelXlhBCCCGEELIBuCQNANLX&#10;I5LTGQA6uqsCCgI9TJc2EROEE8SKiUC9FvyqkNRwJpqCaLUp1U5ExhFbvELcuZFcCC01Ath07iDA&#10;bJo48qXiDqITIkr9Q1gFcQbxDkFtohT5gAvhIbJNdPp4IaCDXxPSSf4hCLU+LG4slUD54BcCHsYQ&#10;lAd1ibyEOjHjQihPFJFBzFo5Qz6Rvhpq7L0bhUb8MIRYuqgbGBuc8cbSRX3hmks7lj8YHVB+1K36&#10;VcOMfsYyAutDqGNXdrQD2tjaH1Pw0Q/QDs4QgjY0F+rCjAzID5YXBIOKfXb5Q9v6/mHpwoADoxHS&#10;1HwFA4KF0Wth+r4ZApAH316hbNY+aEtNR5fYoF3Qz4LBwt6jz+sSnDmRjh7598CB9BtLCCGEEEII&#10;2QBcmgaA9i6RtrZskzIVNiY2IcJUrISp6ybEgugxIYrRzHDdDABBHNmaboi0sJYexgMIPgg6CEIT&#10;x4jPjQBDrELAIS4zMATxbGlC4DlhbGEx5dqNvpu4CyIMYj2WWePBqLBLV/1iGrnPi4lxF9by5MuA&#10;dJzAtTQxIu3CYXYD0jKDSDDCIC0Li3gQv8sTxCnyh/pBXiBW48wDbfMghq0NEC8EN+rRiWSkZ3lA&#10;niBoMUMiiFlLG+vsIdBDnCaEw8wMTTPOegh9JhpTYLBwsxpQH5aPkAfkX+NWoxHSsfKhP7rrsb4S&#10;Q4DNNkD5XV9CejAwRIMF8oO8o9/oSH7YiwJ9Sdf62z4Poa3RV3TtP2ZMaH51Fk57r8iV16bfWEII&#10;IYQQQsgG4JI0APyrBoB8p8jiVrfRH8QixGkQdxDxGNH04i+GCX6iiIQ/J/BNePlXJ6IqhBfEMURe&#10;Et7y4USrxQ9x68J7v/qKGQwoB0QgDAP6fkRfIUpduWIZXF1ZWsh3qBNb/x3SgOHE8gbhijzpNTc6&#10;jjqJYd1nSw958W2EMqEcvh3DyL7Pu/lJ6s/ChLyb4Pbth3JCtCIen5eQ99h30KauvCgH6grx+PaM&#10;fpP8+leEMQcjExza0NUP0kL+ytINBopYFlfXZlwK8Vhc6DOufOg/sZ5cX7E2CX3fX/f1GssaZhnA&#10;aNDZK7LryvQrSwghhBBCCNkAXJIGgD86ekQKHSIL20qC04/0QlDaaKbeg8gNQimKMCe2IKLKRkad&#10;qIIghfCJI7dJvN6/F4AY8YV4KrsX8mjhvL+Qfpn49oYMdW5ndsyGMGHoxGQMG/Jh8SF8IiwhfJGu&#10;+cEShZA3+MfouRf1UYiHsEgvhoMxI5mGHg0nSZ58XFY/cEjTGRwwXR9r53Hd583eu1d1cTaBix+f&#10;ER4OhhKUzee17H0oK8qL0fSYH7fZ3qoupBdnGCTO4g0zAnDNyqF5wckNqB/XttZfV4jT0nOfY99N&#10;2hn1ptdsD4AZke5+kZ00ABBCCCGEELIRuSQNAP8Uu0VyBZH57UHsQpRgNBICzo1uR+HmRJK/H4VT&#10;8mpHrrlrEEQYZbdreO8NAhBSwagQX5O0y8RxiMvKA4EZ4qnqXNpIE/FYWmF2RJwRENKNAhhT3iHy&#10;vOBV/6E+fbljnv01lx8Ib6sjV2crCWqUxfKo7yFKQ3yW35AHiOiYdshnhehGmeAfeUr6APIV4/Ll&#10;8W2ZpOFFNeKI+XdhkDbiTfNt76sYH2K+QxqWb/iHQSW8oq6RR7RP7Aeh3vwsAIsXMywQn/OPOGKd&#10;oA1gVPHph7R1BoD66e6Vf3fTAEAIIYQQQshG5JI0AJwv6BKAYmYAMOGjQsSttTaxg+np6twxZlHg&#10;JMaBKLKwMZ4KoLCu3ofDuv8o7iCQEd6JtSgiIfLCSK0ZKML6eYg6iDIvYCHoopis4ixvToxBeEOk&#10;Qbx5MRzTdPlHWkjPf7Z6dCIx9Rvzk/iBiDTnxCqm46N90DYxPF5duaOADuvYUfaYdggHAY/4rE7D&#10;bAOIVYvXt5FLO7a1fsZGfL7uUMdeUGMPA+TL5SmW06VXYSxAumgTJ+7TevLxVtRBkk/USUw77NOg&#10;7/0miriHdkCcZUYA1+4ou7aj7Q2gJwHoEoBZkU6dAXBF+pUlhBBCCCGEbAAuUQNAp0guF5YAYDM9&#10;J4QhWiCioggNAscEMcScF55O4ESx565DYEHER6HnNuqLYfAZYs1fRzgn0GMayKfbeA73owBMBCjE&#10;KsqLsnhnQtLXDaaHa9xeECf7HqiDaCyrT19vbjS5LJ8ujL63fKKd9B7OrYe4dALYnDPqRANASK/i&#10;Wog7puPbNBhgUoEOowzapMwogLAh7liOEDcMLDF9Z9Cx+6jbsFQEdW/XQ7y+b5of5Mn1nVi3+Azn&#10;6t8vJfB9BHmP5Um+D6Na/xpPqAOEK3Pe0KFOyxP6uxlyQvl0o0CNs2NAZAcNAIQQQgghhGxELkkD&#10;wF86A0ANAIs6AwBT9CEK/QgrBDsELhwMBRBJQZRGMZYKLi/GnNg3I0AQTjGeVGQifS/IEv/63gSm&#10;E34mrCDwvNh0QtLiCdchOCEGdTNAX6Yo/JC+F6+oO5fvWA8uHRO9wb+lD2OB200f9Yzj5mI+US8Q&#10;uiinTycR2WgvL2qjsQT1iXRdPuE35hXH27n29u0bjSCIA/G4doehwLdD9Bs+WxouvL2GJQ0odyxr&#10;6iCofbnQtq7NvIHApxPzGe57gwPyWZbvUBbcj22bhvH9JNQVjE/WZzEjRg1Kc9keALsuT7+yhBBC&#10;CCGEkA3AJWkA+KPQLpLLiyzvKE0HV6ESd/p3YscL/yjGIHAghtJRYN3QDIJtpc3avEBEWhCIbnM1&#10;CFZLx4lg+I95cUe72TUnSGP4KoIvXnciP6aN8vv0nYhGGbwfxGfhk/IhTog/5CHWuc+zE47+mm0c&#10;B79JWHvVKf5JmWJe4CeEs/pGmzrBC5EcjQy+zhAf2iukY8fjhTqKafv2cX7tmtsEMuYLfnxeUVbE&#10;oddhREIYl5cyF44AjHlI+k+sG331fQ55dH005jukh3ZM00RYW+ri2jrWl+8H+j7MPLF60yUAegoA&#10;DQCEEEIIIYRsRC5JA8C5fEc2A2BJlwB44RIEizcE2N4AED9BVHkBbq8YOXVCyYeJr85vvO4EY5mY&#10;dq8WLoRFvqIYcyI3xu/yGkWm3sfIug/n8h1FshN+UdAhvkTIxvIgrSA6o8CuUjcYAbY8ujosy4sX&#10;tagL1APyg/oJ+fBtgbggQuO9ELdPy5fV4kS+kK4XxU48+zIgbnMufi0r8oF6szDpUgnkN6QB40F0&#10;yCPqKnlfEb/Lf+wTrv5ieq6MaCvsMeHrDn4QP9rGZm44p9e9cQB1EV24bn0g+LM+E+LWEzp2XpZ+&#10;ZQkhhBBCCCEbgEvSAPDHQG84BWCnEyRBoKhAxlRqew/RC0GF6csQTF4YuaMETfh540EIbyLcCSGf&#10;fhTSTjhCpNlnhEO6IT9RfCGvXtR5Iebii0LRCcwozJGOy6eK+rhOHyLRiVzECeHnlzegvqIAhzBF&#10;vYd4IQjtGvziaD53D6LT4gwj6bF+cQ/XkGe0m29PJ0BjHXvjhKsDL2rjfddWvpz4rGFjPfv8oB3c&#10;PYQtiye5F8vm4wz9ItZZcDHfLh+xz/jZBz5OhPV5QxgfPtQH6hVx2X1XtxYWdYw8Ik70nWBEsLDz&#10;Im398vc+7gFACCGEEELIRuSSNACcH+grGQCwBMCLNggiiC6IbwjFuPt+EEImbPwygOQ+1uBDnHmR&#10;BbEWR2nT8F7whbyZuA55MYHo84484J6PU6/pUgEnEMvSx7UQxgv1KOjw3glqMwYg/yifE+5RNLr4&#10;kAbKoHHi9AQvDpFmFLLOSBHjd+lCbMZRbB8P6gmiuUrdInxcGuANNiFvMY4q4XDNPrv8l4lkpIE8&#10;o295/8FPLKtvS9STGqhcfnwbQaD7OrT683G6+GK50UdDnL5dzX+ST7QvjCexjG5JgW9rX+/qxoPB&#10;zWaNzIkUe+WfvTwGkBBCCCGEkI3IJWkAONerBoCcyOxOkRGIFognt+s6Nn6L4gXHtQVx5UUq4oCQ&#10;hliKYk2FMoQeRLgXaiGdmBeEDeGjsHSGiCi2vOEBabmd2aOwD9Pz8d6uB/9pHPYeAtWLYCdEzV8w&#10;AMSd/kOZED4KRV9P7j0EJYQkrsW6rSJi8TmKUxcPyhLrB+Vz/kzsunrx8cTRfB+fy3Pcz8GFsbxO&#10;lc9M8Gl5v/BvfcsZMywdL8TT9JCO+xz7E+Jw7ZemGe+ldaJxwNjh9kOw8rt68/sqxLrC+yQPSMuc&#10;r3vMPIDBQNMOJzmMTGb+iz3yz17OACCEEEIIIWQjckkaAE739ovkCyIzWzIDAEYrTbwGAWnvIWAg&#10;Ap0Y9OLKRBmOE/TiyIsyd83HE4UVrjkRVU24RpEVPkOoIbwXn1XjQXifTppXiLTgz5cLeY1GChe/&#10;rxN9n64PN/9OdMNfLEMicFNBiTZBeF9+u4Y8hLxFowXyHN6bESSI0Pjq8+jep3Ue8+/rBXXnjQKu&#10;PmOdIv+aHpYuqPPxIz5vTIIBCGUM+wegvD7/SKMsLXfPrrtZANX6gfWl8Io4Yp0k9Yw6sHCurHpN&#10;ZydE44o3HAXjlLWhvurGjXptQaStT/7awxkAhBBCCCGEbEQuSQNANgMgL7IQTgEwQQMxBmEZBIyJ&#10;H4g0NxJvosf5h2CCGILggr/o3BT+MjHmBFqMy8eDfLr7lo4Tj5hNUBYe+xDoe0zLDuWCmIMIjaIu&#10;xI38R4HuxCLyHkVvmF2gQs7ScyIS+UP5UBdx1oNLC3mBqEVbxLxCWMK/y0+sC5c/hEPesSu+zVrQ&#10;NDCrQ/1o/bg2xJ4HZXG7urN8+vZxQhlhYjujTpB+KL+vU/ucjMabQx/U9zg2D9fDK66V9RuXHuLy&#10;ZbG+5/oPThew6wiHuFAnoX/5+GMdwL9rT91DA3nXV6t/178m1M9CqCPdA6BPzu/jKQCEEEIIIYRs&#10;RC5JA8D5vq5sCcDc1tJocBRbEDgQme4+hBzEDMRXNYEc4woiCEIMwiiKP2eA8GLO58Ou6SvEXxBP&#10;iAvvbYkCBHjw5+NG/r3Bwec3xulFnM5s8OVPRa4XeCg/6s+JPZ+er8Myger8RYEfyl+Rf702WSlw&#10;UZ9l7YTwMEi4/JoQd3WOKfcavmxZQ9jTwOJxZY7lcKLXyuuMH6iHtA+krxbG1WE06Pg+EeLyRhqL&#10;W4+edHlH2/gwuIf2Qd4tHI4WxNIXV4/op7ivccd6g/Pld/VrbYY+HuJB2+h123Az9Gt9X+yTvy7j&#10;DABCCCGEEEI2IpekAeDv3u5sBsD8tjD1OIg9EzwQYE5oQqRFUQXBFgQM3sd7GOmEoIM4cmLVr6mG&#10;GPKCvSxdJ9iiuAsCE2LLRJxLP4rK9H1iREAasQzhs9/YDwI6pu3CxVH8kOfoXw0RuOfisLidOEY9&#10;RH+odwhwxAExCb9JO+B9FJcun2X+/Ki3q4OydnV+kSdLE68qYsPMCnxO6yem7/ON8ri4zcCC/Pj6&#10;CzMELJxfLhDC+HxHwe3L4I579O2a5g2j/fo+nvSgn/V7oXFgLwlnKImzZlAWlDOZBVGWFvIXymT9&#10;K4TXGR3aXyZmRQqd8vd+7gFACCGEEELIRuSSNACc71YDgG4CuOw2WQvTm70IjeIW4s4LwvQotSQs&#10;xH8cBfeCSD+H+zE+iCQfB+45I0IqtMvCQfAhP06w6X28+jgg7hA+iskw4m0CT9doO9Ec0wjpRhEf&#10;yoqNBs2F91oPMf0QDwSuCULUdagbLxzLRKYT02Xt4+rS1wNEZzR4ID/hvjcGxPTdfeQ5poM8IT68&#10;OhfrEmV16VQtV1I3Mb3QNiaWYTgJ/q28oa7gF2Gj8UnDYQmIa2/0betjaG8412fw3bB4wjXf563N&#10;XPhYHoTz/dP7U4d9N0KcthfHrEhbr/yz/+r0K0sIIYQQQgjZAFySBgBp1yUA7SKzW0pT3L1INwHq&#10;RKQXbdFPEEDeH8JGYQPhCaGGa0EsIU0TWG4pQBRViaCy615UhbwhDARe9J+IPDhLy5XXBKUXZ3rP&#10;CzSXXoxfr7vlBlZHoUx4XzGynTikW5bP4HxYpG1uhbq098n08mgIcNdjOUJeY1reL9J0BgqsZY+C&#10;G+km9Yj3Pr0Yd0gnHSVHGWPe3ftY1jRtlNHHn/hHXLFP4tXn1dUl8oL7ZXGm14Lhx9772QauLtUP&#10;6jL2o5BWNBoFvziNo71f5PJr028sIYQQQgghZANwSRoA/il0iuTaROZ3loSWiXlMj3dCxwuaOEod&#10;xBREPkSSCVQ3IozPJoCccEOcXkQiPQuTCkgfFi4IQhOLIT5MrffCy4+8QmT7fMd84HPwV7aDf1IG&#10;+C8T+CiTiwf1lC478OFgfInxIGyoF6Tly2/3kKcQd+qsfXwbuTBx+rnPp68T1D/y4OrQwvt4UKco&#10;Gzbvc20aRbCOxoc2gtCO5UUYX1bsUeDuW/17I4vPQwiD/OA+8hPbDuVz+Yz9N7yP+Q9xxdkH7h76&#10;mq83Xy5fx5bP5B7yoJ+Hw1KAtn6Ry65Jv7KEEEIIIYSQDcAlaQA4V9QlAEWR2W0lgRc3fAtC1gSu&#10;Ch3syh5EW3zvBAziUCGDvQQg5LyY8lPwK16dyISwj2LQ5cf8QmxCSGGdtssbBCEcRF4sgxdwPr9O&#10;uHpjhs+b5S8RiVZ3zm+sFw2D3fW96A7iH4LQhCPiC+X1aVv8KJvLD9IxAe7qvCwvaFsnSqOBJKmT&#10;mD8fty8fyoD6Rt7QJq6NytoEZfZC28eHPoC6cu0Q03b9TJ3fP8H6hx+V96+u7mP/cPnSPPulMDFv&#10;iCPkScs04k95QLzeGOTqF2nhO2Xx+HpzedK9ODT/7X00ABBCCCGEELJBuSQNAH929IgU20Tmtmei&#10;Q0e7owAK4gWC0q9nN/GVCjMIIC9ocD8R9mkcXoxZ2Cr+8R5+ovgKgqnsPpw3WuAaRJgLA4Ee/bq0&#10;o1AO/qKwC3GZ4cHF6QWdib9EtGLEF4YDxBPDujqxtoABBq8Q2cHFMvk6dZ+RV8tH2CEfdYe8W3xO&#10;VOOUBS++kT+UJxoW4AdGDD/ajs/OsOSv46QG/Yz+FcuFNvJ9I22nJI9waI8YDn0KxgL3OYYLwt7i&#10;RvyuH8Y2RN6dHwtfzdiS9DOEg7/4GvzpZ8x0aFMDwFXpV5YQQgghhBCyAbgkDQB/t4dTAKa3lkRd&#10;FIEQMPoaBCGEZBRATrhWc9i9HiLIC8QykRcEWZl4CoLM/Lrd3y3eEH+ME+EhIp1fxA//3kURCTHm&#10;BGCMz41Wl9VP8A9xXi1Ov1mczXrAfgJpnoIAR33HNELaMY9+pgDSQ16TOvHiEu9jPD4swru4fb7s&#10;FQYBtIv6dyPgMb3QZqgDK7d+xtIHtyygLB2XJ/Pn+gPSiMYO1LFvO9wL7RHrxF33ebX77p46nXYf&#10;8xDKaGFc34p5Rn5cu/n6Q76RP9+vopEB/dv3J8wACEsALucmgIQQQgghhGxELk0DQFuYATC7Kwgp&#10;zAAIIiWObiciF0LFC8UyQQdx60Ra2f0geuL0cy+cnFiz92ncLj6fJxNTyK8Tavrez2qolh8IMYhB&#10;85OINm8gUBdFb6gfK49LE/Gnwhj59sIRebX74XosL9rCv3fCEaIT+UnzGfPg40O7wLCCMuGe208g&#10;1qkP5+sI9eSOOyzz4/Jh4f3eADDwpP0r3IfhBSIcwr+i7REHDCyr9E3EF+NFXF6Iuzj9tYq6Qp/D&#10;5n/uvk9vwufb98fEOGN7IwRDQrFHhMcAEkIIIYQQsiG5JA0AfxS6RAq6B8CO0pprFSdxhB1T6CE4&#10;vUhNhA6EjBdNUXgFoYV4cbSajweC0F6dIFQ/8Ti3ELfFGcQShJRdq5I/n0cvICECIdqiEIMw9UaB&#10;NI+uTJa2y6vF5UaD8Yq69XlFmLSeUA71X5YvVw6L2wvIKvmEnzIjSiJ6LT4XB0S3xguhWpYGyopy&#10;uHRRfqQV40WeXN7tfTiaL/YdH09SF2VpuLjK6sUZgKwsrq2jP7wm4rvMeIF4Q3ntni+7SxNtjbjw&#10;GvfScLNnrD5de5vf4M82m9S0JjM/apzbRwMAIYQQQgghG5FL0gDwZ75NJJ8XmQunAJQJNxUjKl7c&#10;evCqQq2KWINYr3rPCbKKM99TQQdB5tLzfi0/VUQ/wvmd41Emu+9FeDiKzRskytJNyxGEoIlLJxrT&#10;svm6irMSvPhFPSGMM5Agz3oNAt7uOxEay4HRZy9+4eDfhUc5LV7UT/CD9kbbxbyGMqEevWEizW9Z&#10;uk74QuxannE/zECI6YS8xbIhH0m5EEdswxA3jBeWTpW8oK/EMvnyoa59O4b7KCvyCMOC3+gS+Yj9&#10;MJTNtwniRD36+C1eTX8qnALQTQMAIYQQQgghG5RL1ABQFCkURKaWs5FHPzXZv0JoReGoI5ZOWKmw&#10;sdFyN7IPAQdBBrHjBRuEchSTTmRGQRfENwQTZiIgLv/ZiyoLA38uXR9/FL5OvPkR5BgmpB/vJcI0&#10;xucFYIjflyEKZdQL6gvphTS84Ix+nR/Ly1x5XmP9ODGJGQwmwMPxct5vbBd9DaPxMV3kx7Un7kWD&#10;RpIu8oZ8mz/48W0R/GMJiKUVym3x+Cn8mnbIm7/m40G66L9W395p3FpfCOPy7fuStb/LY2yXcA9h&#10;YNBI/cZ+EsLF++gvSN/XRSirxRnaSv12DYjs4R4AhBBCCCGEbEQuSQPAuWK7SLFDZGa5tATAj66W&#10;CWgnhspEJASVEzgVQk3DhTXiJnCCgLRN8tw0cAvnxbETkD69mEYiliEAvYg2EerWukPMQiTCcIF7&#10;ZWIvNQig3KnwdfXixWzMbyKYrawuXQjlmAau414qKr2YTdLA6DTyg3q1uk78+PaKMyCQfmgzlNXy&#10;jfZ04XwZ/WeEQV3aFPdEZKMuy+rK9yPXLmq8QN3FuoJBKhg7LD3UtS8P0nHta/G4OkG5rb4QR+gr&#10;9t73wxBXbJ/wPhrQEAfiRloujxYPyheuxTzNiHT10gBACCGEEELIBuWSNACcbdclAAWRuW3ZDAAT&#10;LVWElBdcUZQ5AWVCyYlKfDZRGYS/XfPH0EEoQXy5cFHEOjHs/Uex6q5DOHlB5T/DD+KPQtMJuygY&#10;9R52rvfCMMRTNlMiOL3nRbqPqywP7hri9+IQAt/8p2XXuINDOojHO5RL3yPfXvRDnNqmc8hzSCvO&#10;4PCj4UFkxzy5uvWzAewe2jjNO5zLR1lcoQ7i6QKJeLYy6G79KI9P3/WfsnpAHGjLEA4iP/ZL1Bcc&#10;wuOeK4c3GNlnV7Y4mwPxV5tR4N7HOnD+zc2KdPWJ7L8m/coSQgghhBBCNgCXpAHgtM0AyIvMbhUZ&#10;UwNAEOsQgxWCyglVO94tGTGNQtiJP3PY+R0i0oUx/xCkTmiXCUV8DoKx4r4Xbk6IQoiXCXNfFryG&#10;dfQWn89j6pxYxEyGKLC9YNVrTlwjfjjEVyaeq4jRKNThQl7jjAE3Cm35UPHtRsVjeF8vSNM5u5+K&#10;XR8+MUjYUgLXzjGMryP4TwR/fI++4uvBxeXTi/EFF0U1yoR8uFf0FeQ3jTumgXjcK+Iv6/8wQqTh&#10;UCakF+of4VCHZfkKYWP9hTYy40YwUHXSAEAIIYQQQshG5ZI0AJzXIwB1I8DZbZkBIIoZCKEgPCF8&#10;vBjyAsf8Q/g5kWcGBfjBPYi99NWLLSeyolDzIt0LwyrCzF7D9HXEl47cQjjGvCJOF8bCo3w+XAiT&#10;zmZAetF/qD8vFBGPfw9nYhjvYTRw8ZiQRZxOOMNPrMuQzyhkvV9XJrs/F4SnN5B4vz5/vgxBwMa2&#10;VaftHYQwjBD2vsoxeZYvV1+2RAF5dfnW+LSesUbe123040+ECPGZkEZ5qqSPfGpYv7ki6gr1AOMJ&#10;4sIrylzWpiiDqyfUQZlf9Fl8H/AdCwYCdR29IvsPpF9ZQgghhBBCyAbgkjQAnC4Wsj0A5rc7MQxR&#10;kghWL3zhL96bFRlJRBBEjxeCZfFgpNSJwFQgQkjGkdIkbkzFj4JL7+PUguAsjXDfBDvylcSD8HGt&#10;PPLrHMRZFK5IL1yDgEcdWL6DGI2C0IWJ6UAAevEbhLNvA9SXClYcGxeFPdah+/I5IwLi935jGUMd&#10;W/qhvjDKX7bfANILeY/r+n38SX6Qd1yL7Z8YVqw/uHYoe03yimux/+Aa8uKNEsn9srgQnxP6lhfk&#10;w/WX1Pl2sTiSuGN/wGcn9n14X5bY9tMi7X0il9MAQAghhBBCyEbk0jQAdLSJFNrDHgBB1I04cQjR&#10;AgGbihZzQdQhPPz7ZQQxPO77uPyUdS+wglgyQY7RfI0HO8RDcAXnR+NhNDAR5gSrjz8KM4h258/H&#10;jXjLxKmvD58PlA3x4JobQY5+UK9+yrgXzV6Yoh18+fAeYVwdW3xB/Me4nX/77DdGTOrInDtlwIwK&#10;TsB6g4nVJeJHP/DGBpc3pFW2dMCL4vC+wnCQpOf3YEB6cBVHS7q6LSufGnvcxpcoa6wv11+8ASqW&#10;I7y3OJAO+gbqCv0m7Q/aZlUMKzYTQ48BDDMALuMmgIQQQgghhGxELkkDwKlcXiSnSwB0BsCkyLBb&#10;6w2R5MVxFDdeDAWhClHkhZP3F0fr1YV0opALzvYV0Lj0PoQV4kV84TUKftyDkMMMgCBwIZQtbIjT&#10;C9UyQefEI8Sm3QtliqIb1yDEnYhN81cm4J34Rbre+fJ5w0WZH5TTpQM/ei1OZ0f4ZClBml4MHwwR&#10;NuvA5xFt78KYC2UpMzD4vgFx7voD8hA/O//xM8oWrvn4rS5dWdP2RX+K/Sq0Keoy9uNgKEDZkc9Y&#10;PvhD/OG+iX1fhwiD+7inn12dQejHunFho5sTmZjPDHATcyId3SKXcw8AQgghhBBCNiKXpAHgd90E&#10;MOeWAECkQEBBuEAc6j0TiUHwRJHqxDGMAWXOCSOIn/jqBVFwMd0kH3GUNsRVLQ29Z3lE/MkGhBDz&#10;UXiGaf/Rf4gPAtTeh3sxbncuPeoCYa0eQt3EuIL4j/Gg7kL96XR7fy3e0zBhpNjXkd5XsWjhwr3x&#10;IPTxannXfR1CWTSffjaFitnJkL4vs73XDRRDnvW6ilL4wYyDMpHt86d+tH7wHun6voFXX7+uH/lZ&#10;DfBj5XR9FPmL9Qy/rn/6NrRwzg/8WZlD/ZTly7WPz6OVNfjVMLYMwjnLv+uDMCLEukn8x3LjO6Zx&#10;zou0dYtcdUP6lSWEEEIIIYRsAC5JA8CZtqJIXg0A20pCMoonJ2AgpiB+7NUJLwgeiBoThxBOGIGF&#10;yE2Ej113gijGm4iqKDLhD69e1EFshfs2Co98VBFzZemGa16kplPVkQdv5NBR3yjYw33UBeJE2cvK&#10;6tMJolk/q6jXKeBxiniYij++GI4mDFPFN887oTmflVWd3dPXeZFNC9k9pD+qG/4FwTsR0tSymNHA&#10;idaYH4hWV1dWJ64e43X3Hvf8fYvLld9eIbpDnF6wW5rOeBPbFXWdjuD7PuHjVocTIXy7+HyE1xh3&#10;Wibfx5AfzA7w/QRlRHlcGBxfiLjx3uKYEZnQcFrnugRgVqTYJXINDQCEEEIIIYRsRC5JA8DZQjEb&#10;aVzQYwBViDjhAiGLaxAtUWz5KfruvRdLUXA5wRT9QUhBWENsBnEH8eQNDhbGjb7DP/wgTuQVgiy9&#10;X/bei9mQZ6SFXfejkHTLFKLBw+U/ilSXP4vX5Qv+YRCIeVFxjnjD6L4ZKVSgL4hMLIX7KvxV3Gu+&#10;tS7cTACrT72vcan412nlwQigAhN1MhLStrTSJQIu3TJBn+Tb7of6s/cwBLm6R72UxV2lPnAtCu60&#10;HnHsIvyHPhD9os+FVxxRibBl6SJef0yjb4ck/fgZBgV3D30gltPdj4Yh379CHLF+Qh37vjSiBoA5&#10;kUKHyFXXp19ZQgghhBBCyAbgkjQA/JYvZEJjYUsQKWEqtImZIPzjiC8EHcQWhFDwA2EYxZi/DwHn&#10;DQnwA5EdBBvEYZlwxLUVwvj4TIB6oQX/Pl+JmIt5d8I+ijrvN30PYYd8VsuzE9oQfkgHItLEoo70&#10;w4VTFazu9DVsfDgy6fIXpp+buFeRjzoJx/pZm+gSgMksnPofRltofC59FZze0BHbwItT9AfUsROw&#10;CBfzm9Yv6t61AdKPbefrzrVrzE8Ib9dhTELdQkj7GRyu3yJNH177I8qGPPv2iX3HOZwQYXn3/rHv&#10;BOrQpYXPsTzJ90PzgDpVQ87IRNYHip0iV1+bfmUJIYQQQgghG4BL0gBwupAXKfQEA0AVcQURBMFT&#10;JnIgOFW8+GPtnAgzAenEXozLCSIYCHy8XhyZ0EIYiFIYC9xsgBg/hB3SRHwuT4jf8hnKFcvsw4br&#10;ZSLYC1qU34/kesHq0oli05dPxb7GFYS/jyvmQcs6LjKkIn5GZFgFvV7TkX91iyKTiyJjC8FogJkL&#10;OitjInMmeNWFOGI9qL+5YIBwZY3GAE3H5SvWHfqKr9sguK2fhPqJ/QN158pudeJEsvUTF5caKeK1&#10;pE0h2O2z9p8wiyHGh3hc/mK9o1y+Pzm/6OdpPcX2gD+fb8SN8rv+5NsSDvXh61zzrkYJbV9tj7Yu&#10;kStpACCEEEIIIWQjcokaAHQGQJfIvBoAcOReEOQmcNxmbtE5getFEHbdjwLM+4HwcRvCRREG0QWh&#10;mYjHGI//nAhN5CvGDZGFkW6IRS8Knd9ohHD51VHxMtHrRLLlGcaHECfqJIpFpOtEXswrRJ8Lp6+2&#10;i3wY7VcxOLEsMrUgsrAsMrNDZGZJZGaLyLSO+Id8qDEAZdLZAGoU0Pvq5rZkyzumlkRGxrOZARO6&#10;l8CUGwEPRgDUCUSxGSVce0TB6oQ32s8vI7B2dnVuzsVhdRVmjcT6cvWiexTgms0aUQNFMAakIt63&#10;ieUp6W8xT77t0b/CfRwbaHlK8h7DuXwjPsQd86T3Qv2hfpDX2IdCX4t5c2GxNwPSbu8Wufq69CtL&#10;CCGEEEII2QBckgaAE/m8SLFHZE5PAQjiJBVkUfBCTHmRmAguvR5HYZ3QKhOLyWfEZSI8EW8QqFGc&#10;e7FVRfCl76MwTAwTVd+ngs0ZRPRz3FAw3Lc8uTyj3mJ8EIgurTLRh8+IQzfrc3lXAT+7Rf7tHpDn&#10;+gbkpcEB+XpwQP6ZmRdZXMqMArNzmcifV+PAVpFJNRZskb8Xt8vXo9PyzsCoHO0ekCN9w/JaX38m&#10;pieXg+EBo+bqdN8A5M23lasLn0eExb0KQ5ETwFi7jzgtDOratWmMy7/3bYy+6UQy2sD8hPdxr4C0&#10;DK5tNDxmPfh0UkNC9I+ywS/6gStHNFC4erQ8uvzE74Q3AoSwtueDxqnLNuYzA8A1NAAQQgghhBCy&#10;EbkkDQC/6BKAfJfI7DYndFWkOEFXJlTC64oiS1+dSIqGAsSF8F64hetmOEiEvRdhiCNN06frDRMQ&#10;7IjfrmHkGflx6eFzFIVOEOK9xYlwIb8YxUdcMe4Qp8WBEXaXDurDxDQcxPVcZgBY3CEfFbukra0g&#10;PbmczOVycndfrzzR1yMv9PbI+wND8tHAkPwyNiE/bp6Sl7u65bG2drmt2CZ7czkZzeWkI5eTYi4n&#10;k/mcyKjODtDZHlPZvgGaV8t/aHPLH0bzQxvFukVZXDlx6oBvi1hHqHfUj2u7WIeuHeCqziZwYt3H&#10;Y20Q0ojxIo+u/n07xrR9fvDZlTm2F+rIxWv1gfc+rK8fb3Ty/bLad8LVp+7XoNfbdQ8AbgJICCGE&#10;EELIRuSSNACcyOVE8n3ZtPIoYrzgS4R1KqSiiHKCKl5zohcCHOIMohNCqCw8xJwTUTA8YAq2iig9&#10;0s78+xFrL97CyQQmLIOwjmILcSIPIU+2m75uohdEeBSdYVf9sUWRzboj/0LpSD4TiDpFHYLQ5cPE&#10;p9vYT+NUwWxr9H25kLdQpgnd5X9WZOfl8n5nt+TacpLLZ07FvIr6vlxOpvJ52ZPLyU35DrmxrUN2&#10;54oykMtJLnX5nBQKuWya+fT2LK8YcVZnewmEzQDjSHTqgthGXrX8EMbWHsGN+HoJ7RiNDBqHC2f1&#10;5GdRwAjg6gZ9Ip7IgDrGDIbQhsi3NzZY/w2ffdvD6XVdQmHthLAhT7H9govt6vIU77s+G8vi8oJr&#10;aZmQnxj/XJaf0QWRtk6Ry7kHACGEEEIIIRuRS9IAcFJFYftANo1cBQh26oeoikItCEAIlegwAutH&#10;cMNIJtbjR/EYhK7NLkBc4Z6JNyeaLD6IPZe2F27xFfGHMBXiD2v1/RpvzELwo+8qMp0Q88JdN9xT&#10;Ua7r580AoHHqcW3zmSFCX+0c96SeLI9OVMfRbYjX4NSfCfCQtoWdFtm6Vz7u6JZ2Ff9BzOfdexX2&#10;+VxOCu6zF/5qLLD3hcxoYPFPL2f5t7zq62JWBqvfJH/xfahbKytEq/OnZTe/ukQAYbVdw5n21kZo&#10;Xx+37ncQ1vfHtnfpwRhgftHnXB+xGR16rcoxlOiXuIb+FvsQ3qMNXJ+L5UO/g1HCzXCI4cJ7yxc+&#10;+3yj/KgDGKkQBgaC8D2w+HUJQI/IFQfSrywhhBBCCCFkA3BJGgBOqShUoTGrewBAwEOgqKiCiHai&#10;FmLNRBfEtxNOURBBbKs/J9YQpsy/X1bghRviCffiqxP1UVgFQVXmzwlxL8hMyEEoOtGPV/i3uFWY&#10;L4hMoqwhXs2DTaMP5VQjgAlqhNe0dAM7FyYKPi/8cD3Ue9x8cFpkyz75vKdP2nL5TPxD0Bfzksur&#10;qxzp95+jYSCXl25t66lFkfHlLF+TQazbEYIQvK7OvFCH2IcoxkZ9+tlmYmg8zhig77UcU262g28n&#10;1I29JoIaZbejDH2/0uu+bn27euOOMyhZn0L63n8SXu/B+BXvuX5gcbj6iW2Isrg4y/oc7rtyYgNE&#10;nTWCe+hnmvdhvT6XzQC4igYAQgghhBBCNiKXpAHgZK6QbTaGJQB23rwbfTUhoyO0EDAQceEeRLsJ&#10;r3Adwhpr8CHAvFCy68nZ8/Gef0VaTiSVxYF8unsm9iDuUYZExKX+9VUFPEQvBC9Gtm1q/ILI+JLI&#10;5qVMAKuA1lkB5ldFNKbGQ9wlo+m2vAAiEKPYKGcQm7amPhgi9Di4rXvl8+5eaXeiPhoBylyh6nW9&#10;huu6h4DMa971yEAV6aG86lSo+zzBxbZwbeQFrrW7H3137TYBf+GYQTOO4F4oowlhF3/sZ6mByPcH&#10;L8wRPuSrWhgYA3zf8ctP0nLZdfQpzTP6vx/VT9Kx8MhH+By/G86vb39LyxnFcG1kIlsCUOwUuZIG&#10;AEIIIYQQQjYil6QB4FSuKFLoCBvDhdF/CHgTJkFsQXzFVyfQVCiZwHMj6hBE/nNZeCfGzIW0Ib5i&#10;GlVElx2XFt5DZGl8Pr0ycecFrI8zlM8bMcwoAYEZpvXDv46UTy2LLG0XmV4UmdI60yUAk1lYjIr7&#10;eoCoU+MC0lTBjVHxKB4xug6/05kQ3L5PvujWGQA6up/NAihz6QyAVZzNAFjU0X81YugmgChfEOIQ&#10;zMgHRDAELPJoIlaFq8540PJPZUcM6u71EPmY9YA2QjxoG+yZgGsVIh35SPOEtvV5C68m6oMr6zfe&#10;eOCuxTKivVwa8Gf59eF9PiDaEZ+rQ98HLW+uH0UH8Y8+EfrIiBpU5kWKXSKXX5V+ZQkhhBBCCCEb&#10;gEvSAPB7oZAJjRk9BcCJHoiWKFAgfCB4IHLw3ombKH6cHy+uvEDCPS/Q0s8xfp2dEEZvvdiK+Qoj&#10;7VGQuXtlcYXR+Sg6Q5pWZhW1YRReP0/pSPmCyMyiyIwenzcpn3d2yRuFdpGpeZHZHWGNP6Z1Q3CG&#10;/EFYRxGIZQZh93wTkCEtzYPNEsAeCuMiW/bIZx09mQGgTPBXMQZ4F/YG8AaCXjUALG8XmVrKjAu2&#10;D4DWmZtuH2dA+PqHccWVDfd1+r/mf2ZGZGG7yKQaF+ayUyWml0SmFjLjksUfDCsaFsscLG533V5R&#10;j94w4EW9fg75jn0Acfl8h30e7Jof8Uc6rp+X3XP9J+5NgXpw7y1t1I3Lewwf8mv7OqB+MbPAGTDQ&#10;/2LbazhdAtAlcuU16VeWEEIIIYQQ4vj4s0/k6LGn5I47bpcbb7hJrrr6annwvvvly8+/SL02lUvS&#10;AHDG9gDoEpmCAcCN3No0di/IgtCJ06eD0/cqWKM48qOv+BwEkYlHJ4K9oIJw13teyNl1iESIPiee&#10;KgQc0gvvy0SbG3W2zQFDXk10aTw6lT+sjdd4dc38wg6RnVfI8YlJuSyf7b6vgvw6rTvdO0FFLtaP&#10;28aCSAubHbp163FdPfygbO46hOnohMi2vfJFb3fJAJCI+vi+7FohvC83EgyaAWBXtpQBSw1s40Hs&#10;XxDqBfVugjVtoyCKo6FD78+JzG+TcxPjcleuKLtyObmnu19eGx6TU9qHlnZkdaiGgDKxG8Jamm5a&#10;f8yDE9y2OaOrH9RV7DOoS8Th6tgEt69vGBRcWJQ9GjdCH/f1Ef37+kn6uk8XeY3H/qG/unitHpGW&#10;+tMZKXoMoG4CyBkApHmcP3smvXRBOPXbyfRSUzl54mc5/svP6eVLnmPHnpChwUEpFotlv9uFXFGu&#10;ueoqeeedd9MgF43vvvtW/vz7z/TyBePbb79JL5H/B7z++qvS1dNd1r/j88nQgNx8/Q1y/Kef0mAr&#10;8uYbr8nLL70oPx0/nt5alT/ON/ZbeObMWfnh+2/Ty03l159/kN9/OymnTv+e3rognDvzW3qpbv79&#10;55/00kXh408/li+//kp+/+3X9NYF4fvv/pvfpX//vXi/vZcib772mhSi7klcMnO6rb2YBm8Kl6QB&#10;4JyeDa9CQ6e0Y4TdT+ePAilcM+cEDISVhQujtHGXdAgeL8yc8PHCzISgE2IQUzFsGGFP/SAtxGPC&#10;EhsEqnOjxia8ND63rEE/6zR4vLf7Yef6KRVjEyL9I/JhLifb0Il0A76Odtth/6fevuwEBY1zaKwk&#10;4qIAdOnDMOHrwxwMAL5egvFg6375vKc728yvkKW/0lr/9Fq5y2czAJa2BbGvZVRjh25iiHoLhh47&#10;AlGNIF7MQvz6aeuhPfRkhIkZeTSXky7LZ14KuYIM5XKyP5eTZwtFke5+kXGddTCfHRM47GcR+N38&#10;NR9hM0VvFIBDO9l7NwugIn9V+lcsi28TZ2SwvCR9FHWAfmHvQ7nL0nb5i/3Mpa+ubBPMEMaMIOgT&#10;WudaP2EpRVuHyBUb4xjApS1LWT8Khqb2jk4pRKFScEanctcICFss5qSzs0va2trtc76YpZF3Aumj&#10;jz8pCzs7PRnv5Yt5KVRZIqPX2tsKZeHqJRNp1csc0w8GuK7uzrKw+rBSlp/wvS6Fq4wLTn9zlM0j&#10;m8uulYXR2T/5vBTb26Wto60s/PsNiEjLk2tfpIX9RfKF8noodhalzbVRQX8vk/y1FdvtdyK7Xy54&#10;a3HY3HQ12tqzsmtdpOHNVekbcO1t7dLe1iajw0Oyd/9uefa5p9Lom8b45k0V6aPvlFz4nM/J7l3b&#10;0ygqeOb5ZyvirNVV8m9sq3pcIdR7ZVlWcyhn1qc+++yT7HPSx2pxtYD/1LXcephfnK+Ir62tTQrF&#10;gvUxfZ/eV/fYIw+nUcV7+rBb1N83/U0s5KS9vcNt+JuTzo7y35x60TiKvs7tCOKsbYptbVIstElX&#10;d/a7fOyJJ9LgFVxx5RUxLvx+tBUKSdl9P8nLQN9AGk0F2i/zDfTNlZzVoT9xyV6rxw+++vprd139&#10;FsxoF8Prb7G2c/o7mMvJ4SOHy8rz668nKvxUdfm8FNoKZf+F5ffLP69eR9l/Bfjt1El7fqv0p99D&#10;TS9v5dL+5+91d3eXlaUWENb/T7V3dEhPV7d0Wp21SZulmf0meKamp+x6+v+jZa32H1rxP2R+q9Vf&#10;9vyq/jva262e0/ueHTt3hHpJ43FOf2d8v1rlvweuYOXSjb6zuunp6SlLl2R0dHSU6szqqUtGRjdV&#10;fAeiKxZkdnY6jWbdrO9f4j/itO4BoAaAieWwtj5MPzdx4kbIvWiCeME1jGhCfEWBBrETxFoUQ0nY&#10;KIhwz4srGBx8+gjjNpWLsxKcuIpCPIi8eEY9DARq8NAwQXhNYnf8BZGFrfLT+Jxc1t8nndV+PEPn&#10;WtY/gl1XZGEGN5fKb0IXIm8+iGpslgfhGvJn+YBgxVGAIV9ze+Sdnl7pTNNvwNkeAPM7s/zoun2d&#10;3YD6s7rU/IZlAWWzPkI+dWO6uJ5f4wjr1Rd2yqsj4yGdKnWlDyS5nOzp7JRPJ+cyg4luOrkQZp1o&#10;G6gBwk4lCIYHbW81VNi+CtpeC6U+oHmLxzWGaxDt9n4FYW6zVEK5UDZ9RZlMvLtwsZ9DqIf+5Q0G&#10;0SFN+IPfYFiJcSFufR82F4z9NZRxJPgvdovs2xgGgOO/nJDNm0Ylly9Wn3XinP75Li/NyWeffJRG&#10;UxPHjj6c9aO2rC+12YNOeb/Sh4Lh4aE0qDE2Opb5sz/d6v0xe2guPfTUyzdffy1d7Z2lTTarCoks&#10;7YmpzWlwefWVV6R/oKeK/xXym8vJQG93HF3/6ccfZfPYmLS1hQdN1E8QToViedhie1EOXNtYXzp9&#10;Sg0WpYegoqaR14fcUl71T/fk76WRpKeeOlqR/1qdNzZYfcTf3+y6CZC2rN5X49+/z8nI8FDtArRa&#10;G1ofd+HzBXn88UfTpBriq8+9cMjJSy8/n3qRW2+80e4V8pnY8m5mcjz1XsbJ48dleioziFmdxu/r&#10;yvVx3913pdHIuXNnw/3kQTipm3yhLfa/igfwkHahLZ8ZvPKJwExc0QRU6UF7x/Yd0t3ZVeankKsu&#10;nNW99torZWVYiVdffUWG+tPvYcktLi3JL8d/SYPVzS033yr9fZpOVl8V9WNtnH2XVXTo9/q7H6qP&#10;Nk5NTJhgKwvfVh6Xxv/M88+lQWvmrjvvkK40jSR+e5/PyU8/fJ8GL6OzO2s3FWp9/YPyxeefld3/&#10;99+/ZHoqiLnQx7zR7uHHHinz7zE/hYLkC5lhN+bNTkgqxYFTlCqc/rakYtn14WgAKOQk35aT9qL2&#10;8by0d5T/dzz+2FOZMSbEkYm3KulZ3kKeikU5e7Z8lP/LLz8L91SErpDn6IqxvjKH/4Dscz4YIexz&#10;+M3WzwX9npp/NR5l17q6u8ryoSzOz5WM7hVpl7vpKv9xtbBjx46yeOKx1Ynr6++TX5N+trxtueTH&#10;taH/74t9QV9XaZO8tqu9r/L9jPHlY79MOfrUMRnV5yPr59lvVwEG7jS+lRz+56y9Ku/ffNMNabIt&#10;zc/Hf5ICDC+FnPx2Mp15+G+oz5JxRp8l9fWyyy9L/K6fyl5xCXBSDQAdegrA1jADIIhjFYgQNmVC&#10;C0Icwj4RTHGGgJsp4D978QTRZiIII/y4F+KMR/VBtDk/eI8RdRvlhVEgiGzzG8JanBhdVsEfdu7X&#10;e7omXgWnjpBv3S2fDm2yqey6c37py1v5g6y78x/r77OResurrXUPr/Y55CmuRXf1FOsh5F9H5DEb&#10;AEaA+d3yVle3dOCHIUl/LVf6oy7Y0gWZ3xGOLtT8LITZD+qQNurLvVre1U/YpE5H/NEeWpfzy7Kn&#10;Stqp07qayuXk9lxOPugdlr9V9C/uNGOLzQ5QY4Jew7GCWgdYbqD5sDrRNvV9EG2Pfpj0S4T1fSAa&#10;CFwZY5+q1cEYEdKL8SAfrn1jWq6tkR/zF44ttJkPsyJDwSDU1ityzU3pV/Y/566Dd2R9a4X++Mf5&#10;P9IgDfHe229Jf29fWdx7d++UJx5/LPVawb/yl2zZ4h4QEgdReNttt6RB6+ahh9RgkcRfyMn1N16X&#10;eq3Kjp3bY7gijADYwyOXk3sfeCANUsaRI0n6GHnN68kgefmxCQJG+eDjD6WoBgdnEJ2bn0u9VXDF&#10;VVeGfCXtUMjL9MysfPHFF9amx449Io8++pA8ceyYHD16VJ56+pi899578vWXX0tbR0mMQCjpDJFa&#10;efDwQ+Vp+7bKF+XNN9+UL7/6XN5971358KMP5OWXXpDbbrvVRmhT/3Dnz59Nk6kZNY5ZWXI6yrT6&#10;aO2///6T5TP0WTwk68N/rdx3770V+YdA6O3qkjNnTqdBImpsyvyX+tbBg7el3iIr/S50dq1czpPH&#10;S7NidHYNHp5TDt9/f/BXrDqq+ejDK4vF1fj155+l2NURH753796femkK3337vXSGESv/XAFh8cO3&#10;q4tpz/hEMHRWtCtey0cqG+Gvv87Ltu3bKtIYHBmQn4+vvQzHG99uvWX1/7KfTxyvSAduJaKf0Oem&#10;J1Y2in3x5RexXuLsoxD+iWMrz2JAGjriHQ0TbW2pt8h1B65L8l/eTw9cu/K+Po8/8ViF0frTL75M&#10;vUVWSmdpfiH1Gnn9tddCGTKjgBqPe/tWHr0fGho0/9VGy6+5pjmnFB175imZWpyWzq7we1vMyfjk&#10;mJw/fyr1GvEjv+byOfnu67XryotxfT87P5t6jTzxSPhvVQOQzuQIdbAaS4sLLh2dhZj9D6tYvfyy&#10;/XLs6GNy6MFD8vjRo/LSiy/IW2+/Ix++/5589903cvbMKXnq6NPl5dLZcrmcvPjKi2lSLcu//0rZ&#10;9+T82erPnH+cP233sTwgH4w5X321cj9plNV7xQblpHZmNQBMbysJ8Cig01H7RPyow5p3CH0IdhNH&#10;7npFHE68QRhBzOM6hBxcKvBivOE+Rmkh+OI0dsSHZQahXCr+VaBjBHh8Qc5NLMrNHV2lEfcVHmai&#10;K+RsqrtMzorMbc/2TcCGd9jN30b+vSgMo87eIKDXbGM8bMwX/MzvlNe7esqOAWzUmQFA1+OrAUDT&#10;VCGvRgdL32/Kp/nSIwKTNtT7JsrdkYdb98gPA4M2u8DSqTriWml51fpVY8DTQyPZjIC5pWzWhM6G&#10;wB4MaDOrRxh3nND2eUJd2n0Yf1x/sXoPo//oX1Gwo31cf0JdwG8c4U+EvfV51+cs/SpxIH+xr3tD&#10;RojbZj1of9Q60CUA3SIHVn9o+q8o5nWanbZrqb0xctJsEH9vf296a00euKdS+KSuWSC+waHB9Naa&#10;rPQ7c81VV6Zeq6KGDB9ORa2+6lTGZnLbLTfFNHSqZq2oQSQLF/pLeAB/+umnU68rYuWxmRtZv+vQ&#10;pUV1kNZtNiJWkIWllR+WlQ8/fC8JV3r/88+NrQdGWfS1Fs79gVH4UIf2UFlbWFA2CpXXkbL2mkTi&#10;d998a2HawoyctfKscRaL2UNvWl+rgd+PQrFzVf9lS+H8yF8uJz/+WLuAThkdGTGjwm233Jreair7&#10;9+1zbVlygwNrT3lPKYa68NP/zYV66e2tHNlthMuu2B3jfuvtN9LbVYGhQ93yltW/Yx5fHhiTViLz&#10;m49GsbVQYalrgJGvlUZ0PT989330jxHHyfGx1FsZu/fuimEsnWB4uPHG61OvZTz6aCY4dYaBvvb3&#10;ryzMlXT6O34Xdu3ck3otA/7bQhsNrNL3fvgu+/6bw+/4Gu3SKK+8+ExMay3Kyq2juvt2p17KSP3r&#10;qL/+T27dujX1Wob/jamlv/x2IltC0dWWGCjWCOc5+vhjFWG//fbr1FvL4utl375d6e0yrrjmqgoN&#10;ciG4MLFeYH7XGQBdzgBggh6ixwknMwak14Mz0eNGVSG4INRjHF44eUEF4YT0IYjgFw4iKwhBzCqw&#10;a/CL9HEN69r9+u6wHttE/1y2Od3ktLzV0y9b/JeuqphNXebndj1NQcW17oI/rHWi09fDlHl9n+YX&#10;ZcbUe4hwHWXX3flRh7M75I32zoYNAP6hzwwAi9uz0WYdbddTDMzooK8Qzq7ekMfYxvC3KDIynx2D&#10;uG233IF6WLG+VrpeMMPBYi4nr3f2ZcsC1Big5R9x9WbC3xkokJ+YV9Rp6GM4jjH6dW2Oz2Y8SPui&#10;67sod4zbxRXz4TcwDMtfsOcD6rIsr3oP9Yq08L0I8VnbYA+ALpFrb06/shsCtCFGY71rNoh3bqax&#10;dVupoaLC1TGSvBomqnRd54MPprfWJMuLz2P2h3XogftTryuSlgtTPQ8fqT2OtZgJ6y7V/f577SPg&#10;pTxl5epoK5pIfKKG9cPgk/ezUfO2djU+5WWgZ/WH45SKOg6/V+MTa09f/eC9D0plSPpSvczO6LT8&#10;LI6PPyzfw2I1Dt1/OBtRKq4tjKpRiNNcM6f1X0scb775tvnr7Cjag+1vJ1cf+Y3xV/wfrG5s+AaG&#10;hkJbDFuNM2dPxTirzTZolPWGrxUdAba8JwaSjs6VR5VXIu4fUqUe0Mc++qyxpViej95/v676OX/2&#10;z5B+QdqLq7d7yv69uypGaVdC72M5xOgahtfjv2SzTOK0YddHv/xi9R3C07rdt3/1GSLzs4tZWvkw&#10;m8WMW3m57bbV/8+vP3BNmWFrLao9cxXzORkdHk69lvH8c8+Y0QT9p6t75fXln33yaYhbZ0Bk/rG/&#10;xz9/VR95bZTz58/EcqxF5q8k7NYC/vC9wwyikTXq6u133sr82/+7/v6u3p+//PpzG3Hu6AibXepg&#10;SY3t6bF+YHtcZL/bJ040ZybfpU5XV/mSrVq47/7/xb2kXn75hfR2U6gtJxuM32wJQFe2/h0iW89z&#10;h/jRaziWDCOWEF22V4AX3+G+iWuIHT9lPwghjLino6rRnzciOH9R3KvTUVLE6cOEJQDeYAAjgAk0&#10;XbuOfQ7mRea3y5mRMbkily/faT+6yh/Yavd1g713eodEtu3MBJyNSutU+SBcbSkA6gszEWAECHVn&#10;otHVqV6f2yavtHeuuDaqHleaARBmPegSiFh/YXo/2jbWbRjtx0wJ20BQ86p1t1XeHRqxZRJr15Nz&#10;+sNbtt42b0sc9uSKck7zZscthrTVIBL7C/IV+qL1zdC+MK54UW2ffb8Jy0zsXuibUYiH+4g3bSt8&#10;jv3MxRv7WXgf43R9M/Wvzo6OhF81eoS+oBsk6mu+W+SajbnuC+1W/qC28kP7ekD8kxMT6a2ayPK2&#10;uhHg1ZdrG9VaDTxQ1DOqDdL8ZGu283LnwTtTryvS3aVrbSvLqBspNYv2Qmkqfj3E/IRRXl3jrPX1&#10;6KP1Tdn2Qkf3eqiHtF6y0Zy8dPeu/PDr6erKNmONo5OhrsfH1zYgeDRMe4PfFT+luruzEQOIuiwO&#10;3eiwljy8/PKrZfW2Ft6vuRpnACjw29m5et7SNPxmn9LAjtnLSwv2feu4QDtEe7Yl654h4nRfk3rJ&#10;BAniqvzuxzpZJ48/VhqRrIU2tw77wDW1zWLylPKel9Gx6nu9KPWU8eSvJzO/ft1/eA757rvvUu9l&#10;vPXOO+avM4zMHznyUOqljM2bsz2RbM8Ay1/2esvNqy8Lm56cDL8veZuRshYlAVwuaic3b0q9VmCb&#10;FYbf47HNo+ntyPvvlYw/cI0I2lr4+NOSoXUtfH727d+b3q4gLQNOWxnbtHLZgZVZlwHY/+nqewd9&#10;/BEM1TA01W6k8Px24pey/JKMWCe2TKSxZ8ILwSXZQqdybSIdPdmZ7VHAQCw7EW1Cy40QQzRFoQO/&#10;XmRB+IRd3k3IwSjghJYJIoygQtBBkHkBFdIxIejShIPBwfIPv0HsYz2+XtfRZR1pXd4tP42MlHb3&#10;V+ceJPy0urLpk4mDv3GdgqiGidmtYZ+BpWzTQRWx0UjihGwsf9iF3+o22QNgdru80Fa+w2+jToW6&#10;LOsmgLp5nxop1AAQ6i62b8gnptVbXUL86/uFzAigGwjObpOFEPdq9QNXvQzlwuxqHSXSNHVWhm1K&#10;qXnDsgjX72KfC/2r4nqoVxgMUM+x77g+ZPWO5QEwXCX9K7aZew8DWIwfeUid+kmMXGlc9j7UtZ2Q&#10;MCtS2OgGgOqu2SDeic0rr+9cDQvvRz+rjpatP985faDI5+TYU/XvGI88xNGfkMeDB+9Iva7IL9XW&#10;0IYR92aRxZuvurHhaqT5KoaH8Mfq3FDvnXezB3F1m8fWfsj1IO+xroMBoL+vP/ValV+O/5yFq7Jx&#10;WK18/OG7cR2pjj7Wy7PPPx/THBqoLd8gnb6L3bXX4pGHH4lpnv9j7RG/WL+xfvAAvPZylLfffD0z&#10;LK4hMO4PexogjThalivKQF9tBh0P8nwx2L93v6WFmSQYTVUjRr3oSRc6DVxPAcD0ZI3HNup0/XOg&#10;v76+knLogfvqqqMsH9kykK++/Ty9vSbDI7qhmm40WpC9e1ae2m3pFIs1zZ44GXbY95v1ZaO6Ofmh&#10;hqMH4V9fX3vttfR2GTAAFMImrdiI7J577069ljHY119XPUPExn1RwndtfHTt38YHDh+Jaem69ZX4&#10;4INyA4B+11CH/8i/qfd18dGHtc80QV5q8av4MlhdhQ3hxmqoq5tuKi1901lsq6H7yZg/bNAb/i/0&#10;+1kvPr9EJ8V2BCOMPmsV5K9//kq9/Gdcki10SgVXe7fIxFIQyhBUTpx6ce0Ft3cmlrC7fhDzFj4I&#10;fy+IomCDYSEVS84PXBT16setD6+IO8mTCWkIuTClXKe/z22z89Zn/I/CCsJgVRf+QPS9vuqpAKem&#10;VcAHcW3l0Wn9YbQ93dQQJxFYffvj70JZl3fLM8X2FWYn1OHy2RF9sn1XaRYE1tb7mQcYFTcxqvma&#10;LBllxnXqv24COC+ybZd83zdUWvufpFX1fXTpSEX4HDY+u7+rJzsRYF5nAkxl6ZlAd3s3aH5hJIEx&#10;xdrcXYOIR7+I/UcdRD7qHtdDu8Tw6EtJP/bGqLI4krgsLy4e5AP9M6YVZgTYJojhdABdAnBg9TWD&#10;/xWVbVpyzUbj1GmUjT7Eavj0uCSMlPjdmlfbpKwW2sOxc881sPt2fGAP3xeM9N51d+0GACUrS6lM&#10;GOHZe8W+1Gvd3H13tvmj5vHsmdqn/yu+7jW8TvPW9488svpIWjUQz57dO9Jbq1KWB/eA1l+HkPbG&#10;Ge/uvv321GtVtm3ZUhauERD21jqMQ0q6aR76/lqoEUrFav9AX3qrKuh/0QAQ011bpCnF9tX3AAC+&#10;LHFab3D18Me5s9mxZw0I8Ea4fN/lWf3juw7DTKH+9Hu6s7p69PFH5e67D2ZGnmqnWeiSnRONn5V+&#10;6IFDWTw11NEJjLSby8vf8nfqpSaQ3gvPVZ6OAZDOzz+tvffDiRMhX37ZWjCafPf92uGvvPqKWLdf&#10;fPpperuMiamJWH6UQ1/vuftg6rWM/r5e89vRVdt3BeWAEQnpjY2uPaqt2JF5+ZxcfdkV6a3Iu+8m&#10;e6CoAAt1+M/f9c+2WY2P3iultRYo6/LylvRWVUr5z36fYAAY3bS2AUBB+K6u1ffVeOP1zACgM+8s&#10;TJg5UEuZUt5/990sjhq+d61A1gal/7GNxMbKTY38rlZ53QRwajmM0gexB4ESxZITP+lopomcYDSI&#10;YlavQ1jiaDMXZyqGbOQV14MRAlO/4TeGT+N3IsrixHrx4Mfy46bYj0+KTC2J9G2yafGlH4YGXfhx&#10;hyFgi54xvrAsMqnH7IVRXYyoo3xaH5bfIESj8SXkEbMllvfJU3k97qVKurU6e2gtSL9+YbbuzowR&#10;agQxQ4DWj1sKoPmbQF7QtqEMVrfTIjPbRHbsqrLzfyrsa5sZUOZCXT7TqctSQltbPpxRydpU8+ra&#10;2RusYlkg2mEIcn0qinAIdPR7n6bvX+hPzqGfxnv66vZviA7xhDA22yPk3+o0GDPU2KH1a20zmx3P&#10;edXqUwb/Kyrazblmg3h7qxxVVAsaVtdF4n3q/PTh77+pfvRWLdguwbmCPFLl/O61SPOEHdpvvbW+&#10;GSB6VrCVKd0cqgnt0tnTlU05biCu8rxkOyJrfR15qH4DwHYV0fmiPPZIfbMHYt3GEfBsk6Zaha2i&#10;m0aVH72VuVpGkZSu3t51t8nY2CYL+8TR2vdPUNKjNGs1ACwuLmajV3/XNtqH3/C2sCEZNqTU2Si1&#10;8OCD2TGgQwOrr+nevDmrByuL+w5r/7zjztoMMsrQyLCNIt91V+URiBeC/fuzTQDjMYjrMAB0dmZ9&#10;+EQ4xcG3b8mt/4H58KEHao7jnrtuz/yGTTZPnEqP56qN9nC04VdffZXeiuj94eG1p8orJ05kMwCq&#10;GfC+XiUNT611MD6endBgszx0kCjMtrnv3tX7GAwStYL8qJjNRuazdDbX+Ht0xWWZMeq+VfaaeT2M&#10;aJc/y2X5/LfJI7BvvZXtN1JLHdTqD5TyD+N/9rppc21LybBhYl/vyhsmKq+/ltUXvt8wStaTV0+b&#10;zWxqLOz/J+6+54Hs+2F9vSDDa+z5cbG5JFvoD/1T1uPGpnEMnBM6Kk7iKCtGhINwxTR/CB8TVeG6&#10;iccwsh39QCh5sZSKKTcy6uP27y0POKIwTEtHGBP+oQwQi3Gatl7TTeyw1n3O1sDf7M4W9j9wdQvX&#10;JOyrfb0iy3tFpsLGbiqqbRRb86PT6MPRgDqiHqffu7X2w1Miw5Mm2F9Z5SiqWhzKYj8ii/tERnVz&#10;Qm2nMCMCeYmGEgjhMEMAQtd26Z8WmdsvHw6P207+6VTDNd0KI2hYG5yduZqX/WpdHtmc7VOg7YvN&#10;KcuEuNZZMKDAABDbGn3WGRDSPhf7njMKoJ/jnr0P9VHWf92yg+jfGSksfeTHzaix9FyevT9b6qCv&#10;ugngtEh7j8iB+gTgxSJrt8qp0OqaDdLSEfZG0PCYfvfoo9lIVtmZ0c7pQ0GjtAVh+Njjj6e31qSU&#10;h+yhBA8Pt6xxdFY1EE/cICw86KwX5HFmZuVjk1YirWdMV37skSOp15ro1n1r6iQ1UNoO2nkVmqs/&#10;0Hm6wxTddIO76RrXIvow6k6crH9U9vyff1nYeknTxvThtRjqH7QTA2oF362sD+smVqX/iFpRv5s3&#10;rf1gjnjxMB/bOF/7evp687Zerro6E11mSFJxqH1JZ8U0MMrX299jBq1XX3nFPu/bsyerj2TGE9zM&#10;fGMbqR66v3YDwOTkZFiOkfnXPDbCzz9lx0+uxlr3PafOZEeClf1nhfd60kUtbB4dknz72v8R09PT&#10;Fi/2ALAZJiq0717dAKCz0Dq6az9dpdTfg6gNz1HjdSyPUv8PHlr5d/h9twFkHOwKSwD+/PN86n1d&#10;fPje27Gu1sLyU4fRrPL3P/s8OVXb0kLdhV/jmJqaSW+V8dZbb1gZ7PcVfS28NsIHH7xrRzC2Oh3u&#10;f0Tr99PPV5+Fc7FprHX/Y/7QTtnVbxu6xdFPEyVuM704qpkIIBMxTkTF605UwWCQCiUT8UEcRWEX&#10;4vNpeYMA1mnjc4wf/mDAQDyab8wACNPyzSCwkAns2R3yw8wW2Rx/FMp/INbjNM4fJ6ZE5ndlRoCp&#10;hWxau41Aa92G8mPaN9yE5j0czadl3bFH3uzvW/8mgPlso0KZ0yUAYbmH1odtTriYORvlD8YArS/L&#10;qxoBwh4G04sik1tEFnbKzhCvnk5QbUSsVpeWS40K0zoDoNAuMj4lomJDNwbUvQes/bXvoE8F44pt&#10;poc+6oxYEN0Q9uhn0cDhDArRWBDuW58PcdneB+F7gf4Zhb7/ToS2tf7n4o/iH/l2Rgb//dA0zT9m&#10;APRs7FMAVjDmNBtb76UGgGLtD0aeNF+V/dV/7/M2KtIImNb+aB0724O0DnEk2k1rHBtVjTQuGNdm&#10;F+oX7uC5F1+I8Z07V9/0fyXNkz6oqvBpZAlAo1TkITzEDqwx0uzZvm17WRxt4aFkcLi2OGLYQskI&#10;1Qh33F7f9H8lLX/2vVo7/Tdef13+1YOXa0TFpx+N9K5W5peW5KUX1j73GoInc9l7pPvGG5koXg09&#10;f1z99jcoUhth/z4V6UEg67I3NzOjXgbCjJJDhx+I19I6L/+NLsj5P7PZAvVw3wO1GwBGh7OZGUXd&#10;MHQdfVyZnZtLL5WxuLT6fc+58+diHZTXUd6OuquV9s61jWGzszMWd0EHb8wQm7XxIw+vfkLMK6+t&#10;3ec9GqffGBT/G5trHNVWrr/pevnm25WXQHz00YelukoMn//81dwlAO+75QZrccstt8u507+ll1ek&#10;vM1LxpLp2anU64rs2btDvvpq9eP43tR9TNSgt45jAEklKvpLx4NuPIPIJdm6f+geAHoEm21cF0S2&#10;CZtgADAx40dPcR8Cy63V90LIprRD4DijAAR6xQwCGAIgjLxw8ke4uX0DILKi8QFhnUiDoLWp2moA&#10;cNOxdSr89r3yXmdYc6hTFascq9Ko26fWyQU91k6XA4QZFrbGOwhMy0cY4VYhrrMEJoMfO5t+WmTH&#10;ZfJm32B8WEjTqNXpF8c2AZzRTQC3ZgYQTVPzNb5UOrHAxH4wmkDw6metw7kFkR375ceevuxYQstP&#10;diRXmt5aLh0R7MjlZas+tHV2y199g1mauizFpsZr+mEfAG+MiuI9tKf5TY1I6EterLt+GtvBi3r0&#10;IWc48OLd0vJpVzEkxHTc9dhP/XfGbT5o35mwXEb9dfSJXLuRZwCUNpnL3IWZqob46zl33oPwJf4O&#10;fXClfpuXv/9ee7OzFIxqP/HE0fTWmqR5wB/dTTfVbwDYuWdnFo8bhausg/ootpceZhohLR9+y448&#10;vPLIU7NJ08YU+IH+2pcAHDx4sLIsti60tv0jYpgoCvJyXQNt3AhpnrEvRrMp6l4YeV0qgtHJUprN&#10;5q1wRGF1t/ZIbTEY7U6f+j29dcHYvTv7fsYjDEM/1BkT9dLdnX0vL7u8ZLT86fts5Dx1hTb83tWf&#10;zv3331/zNOaRwcGKtOsZqb1QnDpzNpY/zd9PP6x+CkC9bBrPNgGMe82E/4anjtX/37AapTJk8ReD&#10;MWmyhqNNa+Xjj7Nd7c2FPov/un+bvAfAe+9mR+6pazbp8zNmyM3OTaZe18Xrr7+aGUCTPVcuRJla&#10;hWNPHa343m40Nl6OauCMHgPY3pudXw8hFDemc0KqbBTTCyi8xyum/ifCHILSC6OYRiL8TTB5wYUp&#10;2OGajeJjpDWEg2iL4krvYZNAjKzqlPsgctXPyEQ2ury0RfYVgxEgTAtNv7iNOH2If6enQ2TL3myJ&#10;heULAjtMr9cRf83/hM4ECCPtOqKt1zXvS/vlsyHdEbcy/nqdbtgnM0vZPgAqMi0tNQCoC3WpSxJQ&#10;z5pHm/of9jDQ0fjLrpKbY5yN1VPpGK3MoqwbHN6lR5WpEWpBTxdQY0nYqBDr/O1EgCqGJPQvLYuJ&#10;b98v0WfwXl1YZmGGBN93YfAI760+EmOD5SXpw5ZuMCIgbMyXNwzAD/IH/66fW/mmshMa1F9BZwDU&#10;PwX8YpC2aXQNTGNdC8Td1l6byErJ8lUuBq666srKvJvLRJGuu6sXTF082qABwBv5VDzp55tvaqz9&#10;VfzrecUol+6BoN/Xb7+tba1rShZPXiYma5sumYId5+GQt4cfvvgzAPDwivOV+3prNwBcdeDqWBdW&#10;ryHOifEalwD4DcjcA80D95dGcC8Uvv7tATXkpdno1Fc1rhXjZnSlcl4IYnv4B/yQ9lpcyHytxM7d&#10;2TGAhdD/0JfUIFAv2VFjebnq6qvKro+MrvTMkNXT5XvrO5pP+2etBoB9e3eFNtB21yUgpd+h/5KT&#10;v/+W1bMfMQ+vajRpJmNhfwqMyGMZ1uMN7A+zGmn7wqg3MVH7EoC1+ORDZwBI6u3PP+s3lK/G22++&#10;Er8PzSYtQzYzLi/Ts40ti1mJt954zeIvfb9L/+ukMVCPeMbq7G7sWfBCckm27hkVXp39dqRbFCfx&#10;FcLbCfO4pt4LrVSQ+Q0BndDxAiuGxxpziCwnkGBsiCLfTfFHfGmcyLMXd8iHvVeHHfnDjuvT2+TM&#10;3IwMxy9r5dTFepwJXP1xyedkTr/0CztsN38bdVfjiu1qryPumidd64/ZDyHPOvXddr+fFdlymfw4&#10;OCgdFncWZ5pezS6fk9dGx0V27xNZ2CayuENkcUtm/FEjwKaJsCRhKhuJHp4QGQoGHW332R3y09y2&#10;so0Ts7JWSasmV7AHNT2JwTZMXNotMqtLETQ9FcHBOKGzJGwWAPqBE9QQ/bq/AwwE3pikefej8+hz&#10;camA77/JNfQZ9Hn77AU7wgWH/mjpewMWjA/of0jT5TH2zVB2NVLk1QBwY/qV3RBUtiU2PGr+1CyN&#10;u6hLANoai9vyl68c9dLrpRFynV5WejDU6eE33FjfBoz4HjxR5x4A//z9T2VdhrgaWQKglMUXTtfQ&#10;8hXV4Fsnb73xetypvFH8XiGWlzD9/tFHm/tAvBoVdWzrc/PS11e7AWBudtaVA/0lLw89VNuGhNu2&#10;LmZpIx/FfDDO5GRxYeWjuJpBWn5dV6qvzcaOprMH4MqR1gvBgWsOZPE7wz2+172rtO31N95k09R3&#10;7tmT3rqgbNuRnQRhhijbAyBrBx0lrpeO9uxc+muvrfytqmqgxwhunW1x333ZsYu1tOE995VmC/j2&#10;QJ//5aef0yAXhVOnfw/5qeyXP3zf3Dxt3rzZ4i3ks98YfNcef+yR1Ou6yPKv7Yyj5rKyTdSxBGAt&#10;Pvzog4r6Qvv+1WQDwHtvvxaX6DWbtAzZdyEv0zPNnQHwxpuvWvxFf/RwcKQxtO709wMGrldffTX1&#10;8p9zSbbuae2UXX0iM1vKxZJNmYfAwsiqE0ZR5MDpPbwPIsuL+SiWvDgKQs4Euhdizl+8nsTnBRaM&#10;ACrUbH034vXrwtVPmEpu4YLINSE5J7KwVV7u682EdpNmAOiPpLqH+wdEtu3PhL6Kah1Z1xF11KPu&#10;DaBT8XVt/vSSCW1Z2JUZZZb2yBudAxVxN+pUbD/d1SkfdHXLt/1D8u+mzdnMg+VdIlu3iMwsikwt&#10;Zq868q87/k/r8hBdLnGZ3NmlMyWy0cn4EFvtQaNG15bLywvDAyJb9mXGBhW/tlQiGElU/OuyDT87&#10;An0T/QJiPBqEXD/x/RZGo9ifIPhD/0E/iiI+9BmIcw2PYyUt7nA9xunCxTjS7wxEv+/n4b3FFTYB&#10;1H6pm3Nev3GXAGSjiJVt2mw0Tp0e29a+9trLalheqzxcn7MpoXgYzB6i0gfXesD57o8/VpsYBH//&#10;+WdFHcIY0cgSAOWxJx535QrxNjgK4b/rjYK6gcMo/KMNjIi9/dab6aWaSH+n8IDW11v7MYA9vaVT&#10;FtQoVetGeuCjTz+y+kyPdfX97sy5M2mwphDTwyyTGk8BqJe2trbstAib5VH+nbpQ+LpM3Uqsdf9C&#10;sXXLsqUblwCENmlkBkB32MT46muuTm/JC88+VWbU9E77X3sdSw4eOHS4rvpCmdJ0ce3qqxrbZ2U9&#10;nD1zqiI/6Js/fP9T6n1dbJ6YtHiz2TClcjfye7caFeUJMw0mxptnAPjow5UNAOfPNve36q3XX1v3&#10;f81KpL//9pyfL8jkVHMNAK+/8bqlpb+DpbQaK9P777wp/0rt+69cLM6cPW2GjgcfPCJHHn5Qnjx2&#10;VF55+TX5a52bQn7x5Wfy6/HjcvLkcfn6m2y24ssvvlzxXHbltVfJX3/9Kcd/+UV+O3FSTp06I+fP&#10;/C6//HYijfKiUX/rbgDOaqfsGcqEXhwxxYi0FzBOtKcjrer8unwT9EFwQZyZGMfO6V6QOYEEUR/j&#10;Ctf8KKmli9FfN7Xf9htQP+6aiTy/ceCSyCZd6uDypCPHU/pZlwLslBv8GbruDyztgLW4bHQ8L2Na&#10;xxPbspH2kfFwIoCmuZCtc9d9AhZ3isxvE9myU36fW5JXhjfJLW0dckWuKGMY+V/hfN9KV/1PH3nS&#10;EXxdDqCvk3psoU41bmuXN/oG5OeJWTk3viBn55blh02b5RNtY83Xtsst/xMaT8hH3MCvrry5MLp2&#10;Uetm216Rhe0ig5uzPqUGCN2fwUS0juxj2j76Xuibtg7fzZxAn7JXXHcGLOuv6QaAMApoODdNPxoU&#10;wkkJ9jn4j2khHdzT9+5owvj9QP9FHw3fk7Kwej2UVWel6OwPXQJwYKPPAKgcTWk2Gqd+/9Y6f3cl&#10;EL4aY+Nj5Q/i5jeUqc4/bezc/8gj9Y3y/PXHHxW/L3iQu+H6xgwASowvKd+Dh1bfiCoF4Za21Hbe&#10;cjWw4Rycro9UI8DRJx5Lva5KbzjmsBHS+ii2ZaOnfb29qdcVQfhiUXd5zqaQ1psf9W9GFfeb6d+r&#10;u/b6A2mwdePjtzxcoCUAHXo0nW5yGGZ5+P+jC8Xm4ZHK8oXXK68onx6vnAxHwnX1NPabsh62Lmcz&#10;AArhHHLUkR7lVi893dn34drrKmcAKNYGyUwMzFzR+nnw0OE0SFXUH/JZC2la6W8Qllod/7m5wns1&#10;Tp07n+WpygzP4z/9knpfF+MT2QwAbMCK9eDHHqvv924tSvUcymKG1bxMTjZvD4DPPv2kor7wnT7b&#10;ZGPlm2H6vLpmk9YVDKBT07Ut36qVt8KxicVi9v/iXb1omPYGBz6azZFDh6W9PSyVXsM9+fQzafA1&#10;OXvuXJXfCbisrfJVZlWk7r/iv0t5HZxRK3D3QCZETRwFIVQm7oOY8SI9CnKIdRUz2MgsCDUNg837&#10;TPA4sWOiXv27+Mw5sQWxFI0AEEpBsEdh5QRgDBvyZvkIMwFGFrM9AHSd+7iWNxwbqEJycNqWAsj8&#10;dhnWH7c6BG368J45/YHUP5qCzSr4vXdEZE7XtU+JTC1lpwLoUoCpeZHhzSJt3fJhriBP5XKyrA8m&#10;MR7t+JUiqxFnG/ep07KZaEe82avmcz6IcnVX5nJ2HN+nnR22fOHlfDGLQx8qdJfTGPfKBoeVXRbm&#10;Ux39335lVicwGFl760yJyWzWhLa1zpLA1H3ra+gHzqE9YzwQ2ehTwakxwfoz/LhwMW4YmNC//KaY&#10;3iDgDA0WxhvKXL+0z3ovfMdi3w7pxO+E7lMR9l3QGQAbfRPAKq7ZIN6u7sYe1jWsGr5WIs0/XPaA&#10;kJdbbq1tHT5E7kN17mx/7uyZLE0/hTk8pN7a4BIApb0jHEFVLI24w9XKxx+8E8P8fe5UertmMM25&#10;5PRzXo4eq+/EhHrz7ylPv+T6++s0ANjMl2ydu77/9PMvUm+rsn/nnsyIYHFlcWgbVeTLpq//nQZv&#10;mDR+rFFtNroEQOON59w7dyHR+DHVOq69XiHd0dFhyeeK8uUX9bVdM9iynM0AKLRlo8MwOK5kpFyN&#10;jmDEuvmWlU+LsTpo000Zqwnx2tI8dOjB4L82A8BTj+umXSs/F/h1+Hsv258GvyCoWLW0q8zw/OWX&#10;ZhsAJmJ9qfiHMezpY0+mXtdFWg78h0yON9MA8GlFOtp+2l/PnG38P6Ea7771Rt2G91pJ270QfisW&#10;5xs/Hacab7yBJQCl/zxohHpAWP2f+C/ZvS9sKpy48bEJWZhblP4+P0O5VMe6GWw9zM3NZ3VV5ftZ&#10;5qodPa6bzl6gJW218t+lvA5+0zW7egygil8VJWWj70F8ewHjRU0cuQziH9dgKPAzBeIMgiCCEK5s&#10;RBWiHSIQ0/n1NUwNRz7Unwr5mB8v0BAX7rv0YMjAzAAsATDhtygyt1O+6e7NhG6VB5i1XZXOW8jJ&#10;FXqk29LObJ37wrycWVqUp6dmZV/fsGyyo2JcuGDFrRrXBXGrp9NTKMhClSNN1nLVDCO2jie8n9Uv&#10;q/Y7NYKU7aqPtkJbVllOgnaHGEff0f6LUXgsCbGNFnX6vuuP9hqWFcAQgKMY7Z77HiB+CxcMTxqv&#10;GZb8soIQj6ZVZhwIccR08R591xkorF+HExqKvSIHbk+/shsC6zO2frXyO9JsEG9HA2e/K+iLK2FT&#10;HMNDx0p/PrWQjeLm5ZHH6pvm+dvvJ11aWfoQMLet8mC/FseOPpHsZ1IqW620dZZGMdZD0U+HNHGY&#10;5eu9jz9Iva7I8HDpQaMRfPq6pwFG5QYHB1KvVfnqaz0HGnHoyGpR+odqC5ticVT57lRz111dOb27&#10;EbL40v+ZxupyNXr7BjJhix3QXVkuJCayUoFbyL77zz3zXJnfi5GflVjeui2rl7ZgrGjgewm6OrL/&#10;5YN3HkxvRW6+9ZbQ3uV1Y//DhZz01PC7+sCDh+rOI/y35YoVs6zKXd72wnjtrbfTKJrK6dNhCUC+&#10;4EbMs9dfT/6ael8X09PZMYDFgu67Uloqd6zJpwCUPWPlSxsuLsw1T9S+/17JCAyH8pw+09zTM959&#10;W6fPZ3E3m3RpL55dZmaauwng22+/kbV9lWeJWnn7ndJpCLPztR912UxefOWlivxPTIzLX39VN0oP&#10;hNl5OPGi3jLfdtOtMrMwL3Nz0zIyOixL8wsyMzVVkQd1eurJ5NSUbNo8KsOjIzI1PxPT/a/471Je&#10;B6d0UyjdBHBqixNDGKGEWHdCLIowbI7mBEwqztRFP07w6EZ4USwFMQ6hH4UW4nBLAGLeQlikCf8Q&#10;bxbWre+G6Ld7buaAHQnoyqef55dFlrfLLrPKoyPX8qBW+WX3rletv6NjIjsvkw+7+mVbmIKvhgb9&#10;g8AP+fpG1et31UQ6nB8xsB2d9aG9yo9avU7T1HK/MDEhsrg3a08c92fCGoI5bNIY29wJfjPeuNF3&#10;M+SoIQHGgiDCzbCDvuD6nIXxo/c+HhgP4NcbJpwBC/1OX+MSBd/fQ18v689wzjgAN657HugMFV0C&#10;oDMAukWu26gGAG3L6n2h2SDers7Gdn6tJV9d3f1VZ/3gQWdoeDgNUkE+GAwffbS+JQAnf/MGAHxH&#10;srq95eb1LQGx+Kp8Z5e31zadH/43jYykt+qitCEc8qKvebn2qtp2I//1t1/L8t8IaR1onnT0dXRs&#10;KPVaFYTDb2Z3T3fqpWZeeP65GJ8dRVdFIGHHY3UdDR6B6cniKvUFjOI1m+7ubF16tsYW/yEX/uHs&#10;LT1/u1CUdr/7dnB+vfuXn31p/+k7dl3czf/AHj2m084Jh3Gu9J2ol6JtMpeTu+5Y2QCgxDbX0ejw&#10;XdTfNhg8X335lTRIGQ8cvj/GUSt//vVXmfGnFjfV5A3ZPGfO4hjAyt/D48ebuwngdBAubTplWQ3l&#10;weD51JPHUq/rIhVbKFszN7b76MNKAwDc+SYvAcAO+uqaTZp3HAE6Odm8ulLeeUvFu27uGr7f7re9&#10;Vnw+r7zisvT2BefAVZdX1Ndzzz2dequgvwe//TnpaNeNlbPfmvVgo/vxfyQnhw8dSr1sCNZXyv+I&#10;k7o7ts4AmNxaEjBlIiaIHRPt4XMcwXRi34RZImgg1CGAopEAYYL4R7xR5CcGBSwTMBfSiX7D6L3d&#10;CzvFI3/RTwiHsPG9y4O+6i79ukZ/drv8MLMkm6r84NXs8KV3X36d1q9r7vvj9ewBDK4ijv/UVf6x&#10;FMK6vYZdQX8Qsvfb9Udh+z6Red18MrSRtZu+1/ZWIazvsQZflwCgP7nZHmYwgCBXAe32lYDIxl4B&#10;UXRrfG66vzlnJPBGgfh9cH0s9v1qfcz7h5Eh9G+ki/DWR1Fe/RyOiLQlAAsi7d0i19+afmU3BKU2&#10;1T5c3leaDeLt7LhwBgClmlD27sljqz+8mcU/X/8oz4lff8nSsD+5LA+FMH3wphvXtwSk3a0z1lG4&#10;ekYbfzt+PPr955+/0tt1UW00BK7bNhatMnoLp6Nayb1GKI+3ZOCdnFj7aMPB4aFS2HxObqtxWchq&#10;7Nu7J8lTUkcVdVZccfSlFsrjKk3RbzadXb1WR9X+0y40aXo6Aov+A7p6snWs/xV7d+sSkNIGkujb&#10;KszrpS1MLb/rzjvTWxVkaWHWQfZ70B5nCK1ufDh0pL4lAODxJ5+uaJOKfu6dtVf99VALZ86EpVZ+&#10;Q9LwHTtxorlLACbCHgAQ/tl3LS9PPb36f0i9pEtdUJ7pJm5s9/lnn1W0E0bP//jjbOp9XbzxZjZ6&#10;Xm8/q4Wy/xDt+8EAN9vkYwDffDMzYvhNAP1myYWO0GY6E0WXfukspUIxe5/Us/5P3XH76sa9ZjM5&#10;mc1e8e7YU7UvXVH/6QkIV1zRmLH1maeezdptgxwluhobN2erYAaAzgGRSZwC4MSJCSuMzkPkeDEO&#10;IRREmQkfjNhD2MCAAFHlRk+jcEpEVozP3Y8CLNyP8YWwtqO/G5VFvvXVljWEtf5xF3dMFw/TwDHN&#10;fHA8C7Ntv7zX0WM7PadfBrhqDzgrOz8aElzFA97FcWvnuzJfqchrzCGOvLyoGx7N78w2/LORe7QB&#10;ZmVou4UTGyDU0R/ssxPXdh39BQaiMCK/ORyph9klsS/iM6b0h34R+5WfNeD7X/CD2QXoa/E+BH61&#10;cFgWg/SCw7Ib7YtaF8Oa51mR9i6RA7ekX9kNQWzTKqKt2Wic2md7exsbcUWfW4u3337TRoSzzd2q&#10;G+ZWA37qPQXgVxgA3HcE09Nvuml9BoCPPs6WN9gDW/i9yUb98nL8l+Op9zJ27czOK1+r3LVQWiqy&#10;0u/ISteru0ZI44gbC+Xz8vEnn8lvv/8i//z1T/SvR1w9cexY9h+ggraQk+6+xvrgSiwsLoSZJ678&#10;4Xzqyvxm7ptvvk2jqYk0HizDaDaYAYAZBv47dKG5+7Zby5ZW6BGLxdDON16bbayo7xsR281i986w&#10;pjb8dmIUXtujXtrDb9Xtt9+W3qpgYmq8rF+hXbKZfkU7qnMlHnig/iUA4NDhUtiaZlOGemk2p37/&#10;LSt3xX4kzTcAjI+NWbwQfhipf/6F8qUo6wX/E/F/I6Q3M9s8A8DXX35Z8T+PWSR//rG+Xd9T3nrr&#10;9fis2WzSMsAAp1POm8kb4RSAXNnGtyv/nkdXtgF5Iesz+Zzcc/fdaRIXjJ07s+VJmM2obmq6vv0k&#10;Zib1d6ZUZvzONEKxvd3C45ms0XguBhs3Z6vwe74tLAHQo96cUDGhBBGdiHVbk++XCUDAQ5xD+CTG&#10;grL4IdRwHVOonUiLo8EwGDi/Ma4Qh4l/CDKIQ4zWIm7dZT3kRUWhbVbojAI66qrTrzVNXRKxbZ/s&#10;T46v8i4VB2u6KmKppnsX1dXwQ+VcI3WgMytkdms42m8hawt9Pxna1dpD+5d+Dpv/ReNO0t/MQZDr&#10;1HlnBELbWh+BSPcC3Yt4HA/p+pNdD/0Km07C4BDTRx916/6xv4TPX+yzmOniyhj9LGT+dONDLAHY&#10;oAaAtihayh9A1DUbxDswOJjeqgkNW+tGOh2dYeO8at/HfF4621aeig1/TzzxeHprVX457g0AmcP3&#10;6qYb17cEQKmI22Zt6JKK1df+wv/E+Noj5GtRcSZ8eNhZ1qNH9fzn9z+Qjz74UN576015+fnn5amj&#10;j8qdt94oN11/QK64bK/kk2ndjVAKHx5MVjTAVoqUDt0LIZ+TkZHmHa8FLr/sipIYtPapnMKe5uvX&#10;kz+m0axJGh9mZTSbHjUAWHlKhjSkeTFIywnX3VWUnTu2m8B47PH6Zuk0k53bt5XVj/+tqRfMFFpt&#10;DwAP0vFtkv2WZ+7OO6rPJLjrf/c0nEfl448/rmiP1dx6RMNKnNddxp0Y9+70qeZuZjc2Nmq/M9iU&#10;EkL9ueeeSr2ui5We16abOK39q88qNwGE8fDPP8+l3tfFO++8Fn+Xm01ahmz2REGmp6dSr+vizXAK&#10;AGZ/wKmh7cUXnpW333xVHjh0vxx9/DF57JFH5OGHH5L7Dt8r9z9wSA4dekCuvvKKsnAPHb44U97f&#10;ePtN28coXbZTL99+9439vmGJRT6I91qWEKRYHpKlmRuVjZuzVTiTK4j0DIjM6BIAiJOwwRmElo5G&#10;ekEEgWR+sV4aYscbBoLY0tF52wsgvJaJp/A+Cv+pxDAQBBbe49Wmdodz4aMIdHkoMxj4fKZphrLG&#10;EeNwGoIeSbflMjm/dbttVmedb4VpjY26ZsbVTHeh83Wkt09k+QqR0fGSgWZcj/1LloFs1r7g28y3&#10;MYQ7Zn6ENkQ/suMDXb/1oh9xmFEAxqhwzZYUwI8T9WYEgDEKaYfNBu1zEPixz+J6yKOll/R9fE/s&#10;uvrRPqiGKZ0BMKM7sIlctzGXAOiO92WzQtxDVbNBvJs3Nya+NGxbDTMAQNpf1ZU2scrLK6+9kQYx&#10;sGnok0frm+ap608r0wujljdUP96rHkZGsyPSqp0Jvhq1+KmVNF085L304kup1xWpNd8rUZ4Hb7wq&#10;H/FYyx17vLlHeSk///h9EIVu5KgYDBXJb3Kj4igtR1uIv9l0dXVn+QynzWhb4/tzMRgL0687ipmh&#10;Ky23Xvsv2bZlSzD0hDy5GQv1kpUvL3fesfYMAOWzzz8v1UWVPU9WysOhBjYBrEZZe7hRvdVcs/jz&#10;fGYAqHY6xblzzZ3KvmlkU5ZW+J2DqHqyzlNP1qIQvsPZs2n2m6Z1PD3dPAPAt1+hz5R+L2HQOP9H&#10;c/cAeOfdNy/YDJDUWIKZcLPTzZ0B8Pobr2Txt1f2s1r56afvY5gjD96f3r4gpHlVd+sdjQ1AWfjQ&#10;jhi9b2TWlYV3e6Xs3LY99bJhqL11NxAndG1c92BpE0AvWLy40Xs2mupESxQxfhTeCXITNhBlTtxF&#10;sRXEmhd99tlPv8aUcIg2fQ1iCyI/CkT4hSBzcZpfZxgwQYfR5pBfNXRgrbkJskWRPVfKF3290l3l&#10;y7G2q3zgviiu2uhlen8tP4n/ag9Sdbt8Thb0R3DrNpG5Hdnu/CbUdRbAYmm0HuIdo/ZxI0nM4NB7&#10;YXM9iGyduaFT6a1tJ0uC2u67/QNiX3B9Oba364feUIT30fiAcN4YgPv+O4E4EoOafReC8cH2t0Ae&#10;gp+RyawOChvXAAABV21pSLNBvHMN7oarYVX81sodd9y0yuhwVuZq4P4Tj9c3A+DEifIN7iyN8IB1&#10;QxMMACdO/Gzl95Z9CLInHqs+Enr1lVdGgdAMst/C0gMR9iZ44IHaH24efihbh6ybvDUC0sYIIHZh&#10;37Oncn3iu++9W6qrWGdZnovtK88CWS/dvdlOyuYqBFp5n9Q9WeohjSsfDA3NpqcHBoDK79DF4Z8s&#10;/SRtzELp7e1JA1xUtm7dUpY/fBcbe0DO6viuGmcAKB3BQFPxDIDf9Crfr/sP1b8J4ErML8yVpZu2&#10;U5q33n49DnP9nD+XbQJYsW5eDQBnm2sAGBvLjK7xOxD63uNPNNd4qEYkW2oD46GVJy+TTRzV/vHb&#10;byrapi2U6/SZ5s6cePOtV5v6v+Mpn5IPo0xB5mZnUq/r4s3XwjGAHaUTdODqYWp61sI89XRzZ41U&#10;Y2l5sSKv9ebXk8bTSHx33XdXCFf6H/n2269TbxuG+kq3QTiljdIzKDK7VBJUKk4gpqKIDqLcT/2H&#10;iIqj90Fkw08UQPrqBFYUX06IRcOAE0LRvwtjfoK4L8tfIsIgwDCbwYQljBQhjRinvg+jvSrI1O+E&#10;nks/mZ1Pv3WnXIvNtNI/zVrcamFWu1eHw0iAfdYRF/dgsVGc/uC+pGfbb7s8m/qvwt/aKQh+E8ro&#10;AxjZ90sC8Dn0R90k0PrDfNZuKpxtCYf6C0YFMyboZzUYuD5i10IfiaP3wWBg7zETIPixsMlIPjYO&#10;jO9d3PreDEqJQQyiH8YNKzPSwiaAk2ETwC6R69a3BvxC0Y6Rhyqu2SDexfn59FZNaNjV1rdWQ8N4&#10;40b6kNperCwnRvSOHHkwvbUqcRNAn154SL3phutT7w1hgi/9PVjlQcvuF4uytNyY0SWllG55v7n/&#10;nntSr6uCcI0Q0w1rgLVP6OuuHTtSr0ZHT1up3bXuCrqURNdlFuXkyeauGfYcPHhnWR2t5h6uY3Qo&#10;DYtdqptNl+4ErftOhHT8d+diUW2UF+7TLz9NvV9Utm/ZavnAvhjR2Og2KqyVvG3Mm5d77r0rvbUq&#10;aZ2Yc7/pe/ftLfN/1914GK8/j9X44ouvSuna/hor/5+oO/X7yTSKuvnz/J8WVzUDwJkzp1Pv62J8&#10;czYLBdOg8bv31DPNFXNlv0/hP0v701QTNwE8ceJEqLdSfeH79f33P6Te18Xrb2TiWV2zKW2yl7UF&#10;DILNnC2hvB5OMtA9Bqx91jPDp60gDz1W34BCIyB/WdsW7VlmpobNcVfC6jd93qiz/N0dHdkeLpfA&#10;BoDKxs7dCpgBoG8kE0smgFSk6NRrjExipBOjnRDYQfRE4R6chYdQCuEh0iGuorh37xGnxQG/YUp0&#10;DBeEky0jCNfjpn66kVw4T17zZRv+qQgM6/0RZyyLMy4gXd10zuIN6eo67KFxkbmddjzgjD38oTOX&#10;drS3zp509Iacizt9UFa3Uhq6vllf9cdfNzwq5tqkmCvakYK6qZmG0x8if9xgKc0sLWwEZKInCIMK&#10;wdCoC/HMaF+b3yEytU1k04TIhApfnfof1r6r0zbU9hzV6zDwhNF8OxFgOmtbFci2aV5oP/U/MS8y&#10;s5SlMbectbfOMtCjBLUvWDuHPmlGBH0PgwH6BgxF4TX29dCHrR/7fgshD4MC+rbrV7Hv+nhxHWH1&#10;fqgDNQDodTUA3FDb1M6LzfBQdib7xZwBsLi4mN6qCQ2rUzHrpfRQBadlzf7MdQrkseRUANw7erT6&#10;qPpKnPi1cgYAps3ddFNzDAC7d2cbj+XbsvbSsqx2RE/24JKTE6ebc85zWj48HBx+8IHU66ocvP0O&#10;GRutb1MikOahLTwATo5Vj++qK66qCOPdheR02LAMLu4YH139D5VpeP2fqCd8rXR0dmX9K9n4Uf9j&#10;Lhbffx9GLTEyaiOl9dXXhWLr1mUbEba9OJL/2HrRMFrXt9a4BAAcOXxYiisZccMDt+e++x5oOI+r&#10;MTQ0WP6sU+2ZQ3ds72pPg9bN+bAEQE/TSNM4f7a5a9nHxmAAKH9OfPaZ+tdBr0Zpd/RgTApOz09v&#10;JlkampbvM3n5/OPmGtNefz0YABqYDbMW6d4P+P7NTDUudKvx8ku6BEBP+QgzAGwpVOV3qhba2zrk&#10;q6++Si83lfGJbMNKdX6vnvUQ+0vYPDf7DtT3DIZ8+BMFNjIbO3cr8Ls2ysBANuJtm+aFUUuMckLg&#10;RNEMUQ+x7kZFoyjCPSdwbATUGQNwLfpx4ioVY1EkqQvrxXHmu03v1k3TMD08bBpnoh/l0fCYgu3S&#10;8QJMr08Go4OGUyODxmnTsWdElvfIh5vGsiP88APi3l88p5tR9Ui+qEcZ9UiubUxym7ZKbmhJcgPT&#10;khteklz/ouT6ZiXXNSW5gh5fpVP+9E9Pf5DCn5/7oy0JnNLnynTX744OTojsvUFkSOtURbmKdB29&#10;x34OoT0x+8TaJRh1tO+occBeg6HAjAdh1FzbWUX/lr3y78Co3JPLySttbSITyyJzW7KZAWY4wKkP&#10;ml7oK17Uo++hf5b1U389GJr8vThTwIeFH8wG0PfuOxTLiZkNMFjMZ8cAblADwOzMdEX7wjUbtQJr&#10;vFdecUV6qyYazdfy/FL2PcFIHcqIncWTETuk89hj9U3z/MUbAGB0CA92111/Teq9YTQ+FWWYqZCN&#10;PBZk2/atZf5uvvWW+KDXLGL5gsN+BIcP12cAWA9pHtrC6NzmFQwAShrG8n6Bjs+rxuiwbiaW5CEc&#10;a4eR43M17sSdxoMN5JpNT0+vxav7KqT/JReTLA8lo52V2fLwb+r1orK8vJTti5Ds4F7vA7KSfY/y&#10;ckcdSwBAV3tHRZ+ASzdie/DIwxesDR99uBR3XvdtcEabrA2b8337489gAEhnAOTzcv7cH6n3dVEy&#10;AGSjwPgePNNkA0A0ICX7Scw0eVS7rL6sTbLfjldeeiX1ui7eejOsny+sv71T0s1dC0U1zuRldqa5&#10;xpLnnn0utH1ID/25CX34QlBq03IDyXrQ8G3WRxqPM6s7nc2c9bXxiYnUy4aivtJtEE6bAWBIZHyr&#10;yCimMbup2F4EYRM9jG5ixDP1C2FTMQoa/FgYL8iTe9FIoA4jrEFwTepa8cUg+HUGQhhBtjzrlG81&#10;DuhnFZVBfOnIPt5bPEGYmegKaWuaMBro+5H5zChidaJxz4vs2Ct39vRVt1LX62Ic7gtSZqHUTq8i&#10;Qx9S2yXXPiJtg9tlcPFG6d96s3Ruu1O6Ljsiu78QuV3PlP5TZP8fIvvPiuz4RmTsHZGlT0S2v/2X&#10;LL10XKbuf1s6r3lE+q64R3LjOyTXoQIurAXMZX9SVWcIwK00WlCHe1INANv3iUzoJnfjIsNB9OtM&#10;i7GJIPBDXzEh7dbwe4Fu/kN/sM0D9d60yNYd8vnYZpkI6ekMiPd1J/0dl4lMLYSp9669zYW+rptJ&#10;oh9bmuiXoZ8ivegn5Mf6BvKGezB0pX7d98V/R/A90r5mr5qfBZG2HpHrtXU3HgcOHLA6rtZfmg3i&#10;vfbAtemtmrB8NjADQEnLljmdaVOMS23K/ObzcuThh8viWIuff/qpIg08gF9/XWNlroY/S9fSWKHN&#10;sFZycnxlYVwvFeULeTl86L8zABTttzUnY5s2pV4j3T09K/7eDwwOpd4vCA8c8seopa4gO3bUtjFS&#10;GhYbiDWb7u7sf6WQL8ZZJur8d+VCc+7sqZBmKX1dttTo70AzWVzK1tvGqegw+jWQt6yMeTl4Z/Xd&#10;+9ci7RPRhbzdclu2CdjRp47FexeKYvtKp19kfefs2fVtOPfnX39bXDAoZy77DjT7OLtNOAbQRi9L&#10;v7vPPfts6nVdxGdGG80upaMG+mZS0R5hhtoTjzV3U8PnnnkmptFssPQL7aEGUN0HZXa2uQaAZ599&#10;1uLXvWrSettofPb5F9nvT6FgxirMktAlLOshLXe95X/pxZfjDAKEffvN11JvG4raS7eBOKFTbfqH&#10;Rca3hPPIg3Dxghk7+EPAQNRHkRQcRI29D5u0lfl1Ysf8uA3e/Cgq1ufbpnAhXcuPxhlmHNgyBcwI&#10;CA7r93UE1eKEUAzLAzDF2vISRllx3WYbhPs6Oq11MbklpDGdLQPYdZnc2pWdcVzu1i+Ooyt0SKF7&#10;WIodI1Lo3CTF7jEp9M3JwMJ1svvOd2Xp3rdk6OrHpev6l2Xo6Hm5VzfHEhH9m9YxgJtERFeNX60i&#10;TUT0ELErReR/zs9V34nsfP1PGbz9FSkuH5T82H7JdelMAZ0hkJRllc3Q6nN5GVCLcU9PdgTg1HLW&#10;Xibgl0uj33EEXWd1hFFxtPm47suANgztuCns07Btj3zeNyw9SE/3bAibDv6pcWzZKzKgRgdsyId+&#10;oII7pBH7JkQ/+nzYINL3d+2v0Ujh+y/uY5kByuDii/70fSgbjAfaF4d1ecSCSFGXAGzMTQCPHXsy&#10;tGv5Q6y6ZoN4H3ywvrX1AP2vET7/9DMTSplYTr8L2ednns/OdsbnQw/UJ2q///GHJN5S3Ndft/5N&#10;AMGhQ/dZnPpQauVRgRYe9N95663oTz83W6yl5cPDar11tR7SPNh6/lxORjeNpF4j/8pfKxoA1F0s&#10;Hnr0SJZmsjFgOlK7GuV51yn6F2YJQHdXNrKso5Ply9Ya+w42wrlzpy1NXaoDQxeWfPzXMwCwCV56&#10;Hr0axeoF9XrX/xozANx48w1Jv3D5caOWJ387Ga9fSLI0/Eht6Tf31RdqPzGkGn/99VeoZ42//Le8&#10;2acAjIVp1TpbyEbpw/f2xRdeTL2ui9hWcQPH7LXZotbXlbnwv3Ho8OHU67p45KHDMY1mk56CY1PL&#10;CzmZnWtuXT0TjBjxGDyX5kZjYKA/5C3k1X4v8w0d2Qc++uiDGFf2WpoJVivDtjTIGUfrCPtfsfFz&#10;WIUTWrH9gyJjOtoNwaPiGKIkbJCH3fKxPMAf5+dH+v0UarvuNzzDPTfyWnEdQtwJeEyXVmE/NCUy&#10;EvyqsJ/Wkfp5kYXtIlM6A2AmE3mD46UR1kn1E9KwmQFBuFkcziCxeSnMMAhTw20ZgE7/3yUyvSz7&#10;3Hr75rt2m7Lft3BA+uZvkL7Fa030947ulM7RXdIzdbXMX/+ibLr+ecnvekS67vpCtn4voiuEVehf&#10;HoS+nqo9dl5kX3g//a3I9A8iuqWPbnW1659spsB1f4lcf05k5w8i298TmXzyWxn83yvSueMOyXVm&#10;67vVxQe4VR6C63G9eq6pnueuBhWdng8DTBzJR9+AMHZ7PmB5hraR+hnenBkS5rbIO6PDMpykhR+d&#10;2ztyIou7gnFJjUiaXujf1q/dyL71VYh6b/AK96Jw9/0e/QnGKSfovYvLZ9SFfTZifM4Apf1X+2ux&#10;W+TGjTkD4PTp37INh8KfqtZ1PWKkHtCen37+RXqrBrIdwdeTr+Hh8Gfk+pT/U8eGgNi747776tvY&#10;7ocffizrt+bC961ZewCA8nScOGrPdpT/4MMP4/4mzSQtH6au1rth4npI89Ae1mgODQ+mXsvo6tbl&#10;Vkn7BLdt667U+6q8/fa76aWa2blze9irpbwNaxXWad7bwtTKZtPVgfrK8gaxpW1+sfgNglUfwkN9&#10;Yd+J/5r5+YWsPkL9+1kK9WIG+nxO7r2/9s0gU3QqdNo3vNu9a5c888xTDeexXpCO/b+oIAni+cZr&#10;1zcb6vwff2Rxlxlesr559nxzlwBMbh7P9l9q01kwpbp88YUXUq/rIm0rlG1yan0juCmlNgl1F8Td&#10;vmSzyPVy4/U3xTZpNv4/W12hkA14TTfZWPL0M9kMgLY2GABKv4EbjfL+U3qWWw97du+yuHT2Vzaj&#10;IPt9KbbV9j+llOXJfrcrTybZaKyv1v4jftPG7h0M0+cheCDAghAyIe0EEfxEceRED0ZCzXAQRuK9&#10;MILIt/AQRjrijqnYwZ+O7EKg673hyUzIT20VmdsmMr9TZG6rnB3bJB92dMkXfQMiUyrWd4rs2Cey&#10;tD072QBlwE7yNstBxb0bBY77Bajw170Q1GiwmKUxuSxfdfbI5fbjGoROIgBqd7BAolPr5y7p2bRT&#10;BpZukJFrHpYtd78l4zc8J717H5b2LXdLbuJq6Zy4Qbonb5W2nQ9Kz2XHpPPa16XvqTOy9XeRq0Tk&#10;MhHZLyL696gHWg2/L7L3tMjen0TmPhWZ/EBk/FuRoa9FBt8XmfhKZNNXIpu/EJn5UmTxhIiOMx7S&#10;zX5EZO9nf0v/5Qcl1z8uubCOp/QnFvIepj/rtZrrwsJlU/Mf0YfW+V0iC9vC8X5hdoeJf917Qdsm&#10;9AubuRFGx3WJh20AOCsyv11k6175pndIRlw6mh9NQ89+1z9EnRXw0fC4yPbLRCa0T4YReW9osP6N&#10;/glDFlyYHYC+6mcIpPsA4Pui720vA3fahMURvlcaxma/OCMXZhRoX1eDSHuPyI2NncN6Maho3+Ca&#10;zXrjXW94pWzktYoxbPfO7fH9A4fqexj//vvSmb+pu+nm5p4CoUdqabzYlAffXZ0JoGya2GTf+YWl&#10;xk5cWIlSmfCQkb0+2IQ9APQB48fvvk8vV5DWLX6Dh0fWnspf+u2udLVy8y231eW/Gmk91pMH7z9r&#10;9wvzUNoVlgBU+1+4WPx6/GdLT6e1Wl7cUbb/NXNz85YPnKUejwFscAmA/jbdtw4DwPkzpyvXxSfO&#10;b1a4Furn0Ucanxp+9Q3XhrRCnoKB4sZ1zob6M8wAKO3MX3LnmmwA2LQ5mwGgJ4343dCfXcfIajV8&#10;GTIjfDbaOtPEYwCVHl0KFdd1l9pGN3FsJmPjm7J0upq/CWC6BM5mvzX5xAQlzgBwm9fBNYP77tOn&#10;9OZg+aryPLMeBgayAZPy3/+83FjHiUZpfkZHxlIvG4711dp/xFldAqB7AOhorBf3EEV+RBQiHiOf&#10;/pqJGD8qCr/Y7AxGAMTtRlftFZ9DeFsHHUbidYR/clpkeklkYYecm1yQ9wdH5d6ublnM5UzgqeAb&#10;102z8gV5bWCTnNOZAQu7s5Fm2/wtGB7seLgg5MqEWjgFQGcX6OZ023bL6clpubEtJ4PoiFW+KI25&#10;TPjnhhaka8vtMn3XGzJ6x9vSpyP8d30qU4e+ks4rXpH89kekc+9jMnDZURnYd0y6r3haBg++I5se&#10;/VXmPxfZ+Wc28r8zjO6rMWD37yIDz/8t8++I7PxYZPE9keGnzsnIayIT74gMPf+PTH0sMvmpyMi7&#10;IkN67etsxoBOIjyia5iCMUCNCqNHP5Tc5h0VG6iYq7c+2sJrISftKm4620WmF0UWtobj+nTvBYyS&#10;a5/To/0gjHX2h7ZR6AfbdtnU/8d6eqQ7ppH9wKu46UzyqAYc2bY3Mx7ozAFLI2wgqP1BZ5eYcchN&#10;yY+zWZzAh+ErGgJgGEAfdv06hnWGBCyNwffCDBAwSKhzBgCdAXBb/Zs7XSx82/oHxLdefzn1ui4Q&#10;byPYFO51hAdHjz1RKm+YSuxH7vQButCWjSgfOlTftMhvv3FHYsX6zPryLbfoop7m8cUXn1ekBff6&#10;22/E9+fWud42JU0L7siD+kvTOIuLSxbPNz98m96qoOL3KrTj4OBA6rWC7q5sY7tq7lCNS1OaIbgH&#10;B0qzs7yrhZL/8t/yZtPbGzYBRH3Heq9f4DbK999mRrW44aUzdv3XLM5newDgpI9oFGtoCUBmkL/v&#10;AV0M2DiTE1OWh3SadNaOpbpbq/7eeP3NpvRzn77Nuszn5OWX1jd6fv7PbAZAocopAH/80VwDwObN&#10;unmntk15fT7d5GMA03LATU81d8O06665uiINuGbS3qmbXBfkhhuba/hWSkbT8JxYVGNJvuknJjz/&#10;fLYJIJ4HmllXuidHM+IByFc2qFn6PVoPsbzht9c2m7WNNmt7pvjk448r6q3Z35sLQfNa5SJyVq3O&#10;OgNAR9ajGHcj8RAnGOm00ViIFS+IIOrxGQYBCKmwlAAiyYQWZgHAEBCmUes1jPzqSP2wbvq3IH/0&#10;jMgjQcxtjp2sIDmdamNWXf1iF6Qjl5PtugFcsT1LX0XmpBo4gjHDRmUx0hvWauumf2oA0HxMLcpP&#10;bV2yR+PXH3BdT55M5WrE6ZdM1522d43K+L675cATn8rkfR9J14GXZfSer6Tztndl/ulTsvWFv2T/&#10;s3/L/KFvZeq+L2Tfs7/Ljsd/kZkjX8vMYydl20ciO3XDv7DGX40AyyKycE5k+iuR3mf/kdn3RLZ8&#10;IjLxtsjmF0TmPxKZfl1k68ciW74S2fa9yNgnYv5mfsn2DFCnhgA1KOh+63qysNrxdQx6/tBz0jYy&#10;bXXb6AyIamGe1B8zPbZPZwGMwBAzmRlirG20D8yLDM+KDOnU+CWR2S3yZ/+A3IR49HzXFfYqwBGI&#10;asR5QWeJLO4WGdkUZrO4EwYgxNFn7bQAjPRDqOt7ZwyLI/qpQSz03/h98kYxndkS3mPPDft+Ib6w&#10;WaEaKjp0CcDGPAVAKTvnNdZ/Xnbtrn6ueiMcvv/umEZjZEsAmjH9uNd2N1+pn+WlLYyi3XNffQ/j&#10;ZWdiR5elc+vNN6fe101MI/nO4LuiD9vNJi0ffkvvv399MwDqEXVpHvJhDbyug6yFKGTDa1s8V7q2&#10;9Ns7dG18Qd579+30Vs08++wLoW+U2m7T5tHUW1VKZQ+CswlCrRq2caJrY39U6MXi6y+/ztJ2x1rp&#10;d7QZvwPrZX52JssPpqJrf1IXlhLVA5Yk3nt/fcuOqlFm0KzisF/Iauzfu68pbZ1tgJz9RqH/nPzl&#10;eOqtLs6c+T3krfI3/Owfzd0DYHwiOwUg+00t1evTzzyZel0XaTmwWXOz9wA4fe6U/dame3roazNB&#10;3D9892N6a92UNrLO2qMYTsHQY/CayfMvPm/x4pQZc/afsT5hrXQGo0IzOHv+bJnBz58CsB6y8lZ+&#10;x2pl69KyC9f8PnahuDRymfCnrq3o7s/OZDfh7cS5TUsO07IxRTmKeyf8o9AJIgYb++E+9guA8IaQ&#10;Mj9hNF5HeHV3d5wLr+9th3gdvZ+WI/2Dsr0rjH6EM31LDxhhF9Skw2nn6c8V5IWFBZGdl4noLvS6&#10;wZ+lPRlmBUyLTOrZ6+PZZnRz2+RI/+ayH7rKeFdz+uOiLvtzj/EU+iS3eb907n1YNt/1sex84V+Z&#10;euKkDF7/lgwdeFHG7/5Seg9+JFveERl/X2RGxfk7Ij2Pn5GZN0Qu/0Jk7lWR+Zf+ln0fiOz+VGTH&#10;ZyL7Tojs+1lk65sie94XmXzmlAw9+J3MP3lK9r8uMvfcPzL7usiez0UWvhDZ+ovI0vciczryf+xv&#10;6X09E/sq8tUAoMsI9OAxnU2gTt/rKnSdHaB7TecOviS53k0246I9CsCCjehX1kXlj0CZC5tEHR4b&#10;E1nenRl7JnQPBh2lnxKZ1vX+apiZEhkeFVncK2dntsnVhU7pSOJeqY18O87pD4nuBWCbRupRhGrw&#10;cftDlBmrQv/0mwNiiYD5hUEgXFM/5sLMBetj4T3uwfgFwY8447KBkPbIRGYM0VMArmu+AGwWV151&#10;RVlb+hHWZoG484XGz4G2/tHA9NpqrNbXcP3BOje2++LTSos3Rk9vv6X57b+8vBzWp+p3KExRdUsc&#10;tm3dlgZZN+lvAR7qH3pI5xw1xuk6NyZL6xgPggO9fanXqsxOzsaw5aOIeXnl9bVHJ7FzdndXbelV&#10;49VXdYS1vA8+/Ghtp05Ulv/CPFx1dndHI7EJIPcweLH47rvvsjRd2njY/a+Znp62fBXDGmGfx3pp&#10;Czvn335w/TPFnn32ycpZMnB6lncQCKsxEvdLWd8U7ny7jhpqPKXv2Xr57eQvFo8eYednrKk7d/5c&#10;6n1dYBMzv0eOvj726KOp13VRSqPceLO0OJd6XTc+ft9PPv3089RrQ3z5TWkp3IUAcaMtshMactI3&#10;0PjvcTWefvaZsHeF/89b+7uzFi+9oDvjZ3E1gx9+qrb5sBqRsv2AGuHtd7JZhO12klCpT9ZzolAx&#10;nELkjROXApdGLhNO2wyAgXC0mhPuUZR4ge+EEsQ7Rj3LpvpjlD/40VcbEVVBBAEUxDd27I/xBxGl&#10;Im1uyTZ4e63QYRu84aHCOoX+ISUdVz9Xs1B26XElusnV4rLIkk4DD2lsWsw2DtTd5XVa+exOeXSg&#10;R/pi+NUt4tWdpomOW5R8x6Dkusela/Em2XP3y7J099sy+8AXsv2F89J9+wfSceXzMnHH2zL5v0+k&#10;/3+fy+xbIstfiAy/KTL5nsj4qyKjz/8rk8/8IZufPCcjh36Sjls/lvbbP5P8vd/K0Msi3c/+IyPP&#10;/CEjj5yW/v99LZvv/0EGbnxf2q56RQbv/V62vCGy8LrItk+yGQBTb4gMHvtDup/9U+b/yk4G0L3m&#10;dRNBzARQBwOAOpUhOhvgmO4R8NWfkp/YWaqfdgjA8of8Wp0u4fhxdDwbnTejTNjAEeJaj/Dbtke+&#10;7B+WybDcI4Zf4YEl7RvqdFnAy109YcPIMLvA0lDDQzBUIU19tb6N5Qjo66GPxlF9+HUbCcb+j/6M&#10;12BMw6yD6C9ssqkzEvTzyGRmFNvgBgDF12++zhHRtTh/+mzcROb9D99Pb9eM9YcmnSt85TVXxePT&#10;UkNAPNv+wfqWAHz/47cVfTXboOjCzABQquY/rO+8EKTlg/h55JHaxGs1lsJUav2u10Ip/dB+YQR2&#10;qI4HQMSRCYiCFN0o7lpgw7b11PEzz+kMgFCOsIt1raRtANdsunuzGQAqTHCs1IVKayW++SabAYCz&#10;uEt9vTkPz+theiYzJNnshOT/q14w6+imJv1O6ChpVleV4sWm8q6RR+9/+7bGZ4Jhdk58pqjh+7UW&#10;P/+cCR4rR3Kaxl9NPgZwaDAbrEqfQx6v0VhXK+lvOPrTwtJS6nXd9A8ny49C23R1daZeG6K9LS9t&#10;hXYTgBcCn3f9/capIP39tc0Aq5VjTz6Z7TegM4ctvZKOWA+9naUTyJrBR59+VN6eTRDc7R2Vyx7q&#10;jS/+P4fvaLH9v//NroX6SrlBOJ9vy44BnIQo8cI+rJPHdHkTZclU6ej8iKg3EjjjQNm0f5eeXQuC&#10;zKZ86zppnQWwVb4dn5b5Kh1qZYdO7B7Sw4/iLrVKz+rmfltExnUneT1FQHf+V/G/JEf7hs1YgLgq&#10;flxrcCUDRbfkh+ale/kGGd79gIze8KLM3PaOdF75rAzc/I7sfvlvmXnouHRd+ZL0XPO8jN/1pQzc&#10;/6OMPv2njL8uMqKi/XuRma9ERl8SGX/khMw8cla6b/1ACgdek5H/fSmbHj0pY6+KjL0nMquj/8/+&#10;JcN3fi5TBz+ToQOvS+GKZ2Toni9l7tgZ6T/8q0w+/bdMHftThh4/JzPviuz/KzsyUEf4dXsdFfo6&#10;AwCzAPBeTxlQY4D61RXJOtlQDQSD/3td8p3Drty1GgBc2wQrqW7i96MaoWZ3lY5hHJ4xo4wuTzky&#10;2LvCLAO078ppZ3/C+bg0RBa3ZhsIjk1k/dD2iAizU8pEvpvWj70CMEMAM2Ig8GHoKjNwOQOBj8sb&#10;D/A9ielq/9fZKPOZAeD6jbsJoNLbo6N9+Ti6CTc4vPbGamvRrD9ODd/e1rxdZNP+lboHH3woDbIq&#10;338bRiuruBtv0EU+zSdNx7sLQSp0ss1Fc/L444+lXmsGcelDRy2k5dTlY9p3BwdrfwB87oWX7Lck&#10;mwGQ/eYU43F6qx8vp793MF4eO9bYJmkTU5MW3k9tr5WK8tt3tvkPV9gwLG1zLf/F4quvsr0uMG3d&#10;u/+aqZlsCYCORK83bxhhPniXHvTbHMrzVPqv1iPt1srjessD0njur3Nj1Wr88stxiyvbnC0czxfi&#10;//Ov5u4B0D+YzQBAnaEOn3vumdTrurD2d2nALS80dxNXkKYDt17++vt8jOvIkeYaSUD8PQq/CTDe&#10;DvT3pl7XxdEnjlm8Wdu7mcnrnIVou+o3qb6Vf/4tnZCU/lY3SnaiSDAYhte2Gv+fleO//mJ5yWaN&#10;Ze109dWqNjY+jdfaf8hZnVrbNyQyueBG8cOoZBQnyRRmiHYIGAuHHf+d+IlGg0T0xLiDEQDGARXi&#10;NhMh7Pa/eV6uzVe3KNXnSj+QO3W6l+4Er2fRW350ycGcvDjQWzpDfp2u0DkoA3OXyeTl98vo/sMy&#10;tO9R6bn6Genc/4J0Xf26DN76oUwf+VamD38ro9e9Ju37jkr/zW/L6P3fycSLInt+FrnylMgWPaLv&#10;V5EDP4gsPP6b9N7+kfRc+7YsP3Zcdrz8r2x+/l+Z/UTkcj0N4DuRna+LjN/3rWy+41OZvftzGbvz&#10;Q5k49KWMPfC1DN7zg2x69KyMPHRKep/8U+Z/ywS9invdmxNCHyP/EP/q1Dig13WpgB76otfuCG7x&#10;9e8k168bcWXniWZr3irrZE1XyMlYLie/qPDX0xdmt4ls2St/zszJDbl83Ago819u5KnmquWhI5+z&#10;2R3PD46ILOzKNtvT0yZ0+YuKey/wtZ/bZ0zTx3u/ISY2AQzvLWzo1/i+4DsBo1e8ju9I+D7YPSyL&#10;0eUJcyKFrg0/A0DxdYwRPx1dXQ/z89lO2epuv3N9dYB4msW/YTOp1BVtZkBeHnigvo3tvvsuG630&#10;Dv33ppuauwkgePDwfTalt80ZbvRhck8T92/wpOXD7uyPP9GYEFYQl547XwtpHrLfj7z09dU+A0DR&#10;na+z8Fndoa1We9B56aVs5D7OGGiwP6a/eefO1D5ymZYfRoRmo0bBsrSiCF/ftPB6+PSLzyxNzGrJ&#10;Rnwzw81/zfh4tj48O7KtfBZAvVg75nNy2+36b9wc7jh4e9m+DZaGe78apTBZ+E8/+ij1sia///Zb&#10;+G7Vb+Raje+/zwytmMHl3bkzv6fe10V/b3baStx5Poiap5++EHsAhDQ0rTBqOjo6nHptCr1WrtJv&#10;GPag0OVk68G3xYUiHmEY2r/DjoHNS38Nm8DWw8svq5FY+1mmXczQVMPymdX4/rtvsxlVTf7N9vW+&#10;3jZ46pljZQOujcR1+WWXZXXm9k84c/q31NuGpL6SbhDOF9pEBoazkfB0tF7fm9iBMAlnstv74Kds&#10;2jSEjN8HwM0YUHGnDgJqHPdCmqOLpVkCc1vks/YuGarSOVdz6ZSrClfMyYRuKKNTwBf3iszusF3h&#10;9VqF37pdUXJ9szJ19RGZv+4JGdh1SIb3PSyjVzwhXZc9ISM3vimbD34k0//7XPque0Vy2x+Ugaue&#10;kpmD78jsHe/L6MEPZM8bIrf+JXKzGgDeF1l8Q2Tq2GnpuPJ16bz+LZk89L0sPXtaRp8+Izu/Fbn+&#10;T5E9OlPgyfMyeu9XMnD9ezJ4+/syfvATGbzzExk7/I30/e9LGXrkhGx+UWTgTZHZX7IRfpUWuoGg&#10;H/WHw6i/vlcDgX7WTQd1mYBeV2OAyjI9kGT35yK58SslV8g2VcGIO+qlmhivdJl/Pcnhub5R+Wv7&#10;Xvl8dEJG0/DpSGIdDn9W07rZ0tyCyJxuDKkGAN1rIJwUEWe4oF+6GSvxyL8g3s0YgPehT8eRfP9Z&#10;vwduiY2J/8RYAOOCfa/CPhW2BEAXZ2xs7r7r4IrHSDXCgm0Ck1mAdQrvetF8NGsJAJhf0Gm8WR6z&#10;shYkHx4s7ru/vk0AT/2Ozaky5x++H3ywvv0E6qFsjeI6p6avBdKBgbC9Lfut+OjDD1OvNTE1FUSU&#10;juAM1nYUVamOs3Jnm3MVpbdOA4CS1ZcznoTZBP/K36lXY2R4tGLacf9AfSNPTz9dOotdR5P6e+rL&#10;d+m/MSt/Z5iu2WzGN2VHoGk7m8NO/A3sct8oX4WTNWwkaR0PpBeC2akJy0c0Tqwjb53tHWbUuP4G&#10;/YduHr6fpG4l/vmjdOJKLf5XAksN8B177eVXUi8N8evxbM8QCLNSGvXncS02j+E7kNUhDJ4vvvJi&#10;6nVdoBy2p0v8Pc/LFZfrE9qFIW1fuKW5xmYdaBvocYkax5effZrebhptzviqrq2jw76Do5tq20S1&#10;Vp6zjVqbewpAZngpbdTXLDSuoj/Sex3fB1/OYohn565dqbdVSZeMNZqX/4JLJ6eOM7repm8wTIFW&#10;8YOR/CB+4qglxIu7F8WRu25iJ4xsYpQfU6b9bIBoXMAsABVgS2Ht/6Kt/78jdoJ8+brvqs53nMpO&#10;FF34IV7K5eSnLXrc3zZ5oJZwqzr98eqQnvHdsuWGozJ+5aPSufw/Gdj7qIzue1SG9j8ivZc9JTN3&#10;vC+bb35Xpu/8SBbuel9GrnlOuvc+LlM3vCoD+5+W3iufkd6b3pDBB76S4Xu+kN4b3pCJgx9I/81v&#10;yeCN78jkgz/KwlNnZeZlkeEXRJa/Eln+WqTvsZPSdsOHMnD9BzJ2+0ey+eDHsumuL2X2sRMydfS0&#10;TDzzt2z/SmT+p+y4QH1UUPEP0a+fdZQfr5gNgHvq9JoaC/RvRU8KUKdfbXW6QeDV34oMXveE5Lr1&#10;+JtaRX/mUr+6DENPedB9H+xaMr18vU7j/7yjS2TLrmy3f11/r4YpfY+d+a1/4tWfBuAFPDa1TIwA&#10;+E7YkgIYE/BdwHUYx9z3Ct8bPQVB/RbVALCxlwCAlY4nU/f9Tz+k3ldk02i2pARuvZw68WuM65OP&#10;Pk5vrwvEmz5YHD5S3x4A1WYAwD28jk3y1qLNNioq/25dKDo63ZpeJ8gOH6rfwPHKK9kuy3ALWxZT&#10;L1VJ69Y2asrlZWRT/aNlv+pURR9fELk9vT2pV0OFmv2PhU3bLH2d2nxfbbu3H//xR5deYw+BXnDq&#10;9PPOC7Tnw/REtkwhdd09XanXC4ZO6dY0s1k5KHNzR88aZf++/dl0Xjzshof6Dt2nqE5Qttm55m76&#10;dvr3ExXtZ3W4ypKR337Xkfvgzz3Id3bUvkb8wHUHytKbaeIZ7R+F48WKVYTZH+drn0lTC7PTYcNQ&#10;+60r1cV7H36Qel0XqOuyTQ3zebnuWn2SuzD8++/fMa1SH84+L87X3g8//yhrj8ww2SbL87X9jjcK&#10;8mxLFnVJaDBCb922NfW6Lt57912Lt72jzTbY9aK2Ec6cPevatvF4qnHFVVdJ3g3etOvmmzoT96f6&#10;TmE4dPhwKY/O1QvC+U12LxUunZw6zhULIj39pdHHKNy9oAlTpKNY92LGi54wbToKfS+Y3DWdHWCb&#10;AoYZBCaS9L2uf5609dlvDQ3Zhm92xFu68dt6Xfix0tFm3V/A1pYnozMVbrWR5/Ze6Zu+Qoa23yFD&#10;ew9JYe5GaZu7VWZueUGG9j0iHVvul6lb35DpW9+UTdc8J2NXPyM7//eOzFz/svTuekimr31Oxm94&#10;UQYvPyrdu45I157HpPeyxyS/9SHJLR+Svquek8Gb3pThg59K3+EfZPYVkbGnzsrIk+ek59HfZPSx&#10;X2Xm0A8yfe/XsumOT2T0zo9l85FfZPFtkfG3RTZ9KLL0ZzZyr+PJKikx7R9r/XWKP0b/q80GUHdZ&#10;cLv1qA4dqdXRnnAEoRoCdv8g0n/P25IbmrM/vVTYr21gqSL0depcGMGtuNewy8tB/WHZvkdkRo/7&#10;0/6tr9o/tV+G4yDj6L4bpYfhyr4n/juA0XvE4ZcUwAjmDAfxO+O+I7r3hc2y0dMq1ADQK3L9+qa/&#10;X0zmwuZW1VxXZ7c89thDcv7c6TSYPP74w9LZnjyUrXPTpz///ENGRzaVtbm+Dg9vkp9//Cn13hBf&#10;fP5Z9jCRWK2PPvF46rUqv/12Um697Zay83fT3yF9gHjwUH0GhVp56smjZXWzb5ceANpcfvn1hFx5&#10;ZfkZ0uW7I1dz2X2MmlX9XVBnp0PkZM8+/UVanQPXXFMRv/1GFfI24vj776fSIGvyyKOPWjxx9CS8&#10;fvbZJ6lX+fa7H6qObqgb2rT6DIbtW7eWxa+uXm655fpSmmVGn7xcfW1zRo+/+PILOfzAYSmGmQW6&#10;y3Ysc3jt7eqW62+4Tj7+qPFNPWth29JimHZdqjPU3113rn/H/PVg3/cqzxN6LODTx2rbE+ORhx6S&#10;rs5MwBQLOWlra5e2Ypt8/cUXqdeGmV/IlmH5dezqViOWJfmv16VG333/Teq9DC2HD7O8vTnCTKdk&#10;79y+veqeC7jW3dUlY2Ob5Olnnk6D18Wpkyfkqafxu5o9V6bHK37wwfr7/vsffij33ntfeXmSPnXg&#10;+qvklZdfToM2hbffz0SuT7ege6GENty3d7+cOHEyDSanT5+We++5Xwpxg7zM3XSdPmleGE7/fkqm&#10;psbL6yo4/X1QsXnzLbfY/+HfTdgL4rYbb7a4O9rb43MrZrUMDA/YfkT6W1S0U3hKz7j4n2trK0pP&#10;Z3ucQWXXdPp/8N/T3Z0muS7K6iO8Tk1OpN5WJa1XdY1gYYvBcFsoyFXXNOe/6WLQWIn/Y05pQ3X3&#10;lkY7VZhDmNg0/iD4TfT4I/3CNfOfjGRGoeNETjQquDPS1Y3ojIMglGzTt0WR6S1ydZiemXaqRnea&#10;r3DJj2WlWK3N5du6ZHTpKtly47PSvXyrdCzeJr3b75bh/Udk/Oqjsmn/QzK8/yHZdPWz0rXlPmlf&#10;OCgd87dJ59Jt0rV8v/TuOiKbrn5Gdj/4mWy67jkZ2v+U9Ow7KgPXvigj174knXuflc23fyBzD30n&#10;kw98Lf33fC1jR3+TuSdOyJanT8v8M7/JwhPHZfrID9Jz+wcyfOh7GX3mtPS98o9Mfy+y5V8RPdRL&#10;R+xV2KsRQKfxY7TfC329h9F+GAH0Go4HxKi/7i+rdnmd8AU385fI1h8z48L2V3+XwuZtNc/KsLpP&#10;H4hcO9eyr8Ba91M3qyPT2jcXt4sMj5eOnLRj+9QQhU3+Qn+GkPeGLD+yH48NhOB3fsx44JcWJM6m&#10;/zsDgxrBdBPAYrfItRdmE7gLxcOPPVxR16lAXtGZv7xMTK7vDOOKeMNDrB/t1rXYzaC/P2x4pnF2&#10;ZPE/XsNRT2n+svKvYIgM6+HGNo+k0awbjRdrI5vFa6/pUUDlbZ4eu7WaW8nvSt/xqw/or1QlV199&#10;VcnfCnFWc0cern0Tx7fffqdqvlZi0+hIhV9fVxObNsny0oJMjI+XDAsu77MzM2mUK3Lt9Znor7YR&#10;3kpudm42jWZNPgkjq2u7yt+B9997O42uYYaHhlY0ssClbbVtix5ue+Hp7EwNnOX5LHaUZoZk4igv&#10;J0+eSKORy6+8vKJM5txvW1sTd1E3UV42urxy3wa33XpbZf7MFaSzu0O2b1+WG264Tu793312PFh7&#10;Z+Vz3hOP1WZEXY00zmr9b6V7E1P1CaAvv/i0wuihTr+7aZ/z7t2330yjWpE//zxnYYprzYjMZ0vn&#10;sORR22xBT8C6AAwOhb0OTOTqzvralivlryR4/fVTv1f282aA71jFDIkqrtxIs/Isl5XA8qq2dhj3&#10;KvtClpfV+0MtTqfsN5N9+3aXpxHqqlbS/NUT1nPt9deG9AtmzGykHf5LGiv1f8w53RRH9wCw49d0&#10;9/0wMu+n55swCaOTUexD5Hjx76ZNR/EfjAG2SSAED/YIcJ9HNmfLEBZ3iAxsNoHmO+PGce6LXeiS&#10;rqldsnzdIzJ++WHpW75NBrfcJH0Lt8jgtv9J5/wd0jl/l3TP3y69i7dK18zNMrD1TulfvlM6l2+T&#10;4T0PyqYrHpXRa56VyYMfyObb35T+W9+WoXs+lenDP8jWJ3+TpaMnZc/z52TH47/Ipjs/lvF7P5eJ&#10;e76UngOvSN+BF2T0pvek+8a3ped/n0nHkydl9x8iKhlVvOurOt3sTwU81vL7UX6IfTiM9vslANgL&#10;QJcAqFMDgD42qfDXJQU6brh0NtsjQJcWXP2ryNztr0vH+GWSK6pA0j+jthXbcr0/iLU7bbtsJ1V1&#10;t/f2iixvF5lZCKdgQOgvZP0yHtfnjQDY+C+8x/cE3wc/awbX4nv0dw0XTtgoMzKoQW0uHAM4l80A&#10;uPbSWAKQcvDg7TblF3W/dhsXZHxK55Osl3+z9Ar5+KCUjSTr5/CgGR6W/3en7mCxflAGHDn20iur&#10;r1n97rvs2D/djMp2zcUISrEobcUO6ezqkfbOzjg6VWzrlLb2bGO1zu7qU8wbZdPYWNPPRz8Rll3o&#10;dEIbYbHNqfRPPWuHfFteOru6pL2tKEXdiLBdH1jz0l4oSrG9TQptRbumRhvd4b+nu0sGBgZsHWRv&#10;f7/09fXKyMiIzM3PyvBwv3z343dpFgwYntpsbxLdQKkoHR2dNnLa1dUjXd1d0t3TLZ02JThv+cHv&#10;ez188smnWTu5WQsj/auP6t97193S3Zm1acV3I5khoX15eGhYjv/8fRrNquh3qqOz3QwAPZ1d0t/d&#10;IwWt33xeCh1t0tXZI72dHWYY0ynpWv/1ll3JytAmA7190tXTK0MDw7K8tCR7d++x48i2b9sui4uL&#10;MjczIeOTEzZaraNjGm6yzpGmlTh58hebyorZJfq+s7NTent6pFhsl/Y47Vv7ZEGKxQ777hXb1r/H&#10;yFo8/0K2ZCXbsV3zoN8BzV+H5bGvt0/a29vjutlsqUbevvcpOeujutSky4wKA0P9MjQ8Ykex9fT1&#10;hO9YFkczePapZ8v7Zh394+jjR6Wvb6Cyf6dOyx2+qzNN6g9KFnfpuzQ03C/L27bJNddcLfv37pOt&#10;y8uytDAjY8PD0lEsyNDgkAz2D8W+WQ+7d22371t3Z5cd4drVpb8tvdLd1S39A4PSPzBgoiZbfqDf&#10;y05LQ3+PamVic7a8UgWSClb9P9MNNwcHemVwcMiMhuObx2V4ZEi6e7ulq7tH2juKVr+rbVC6Xk79&#10;flKmpyek0F603+5stHslI0CpzR8+8kgaVdMYGhqKaaH/dXV0mZFw1+5dcs2Ba+TWW26S6647IHfe&#10;fYdcf8O1sml4SPoG+6Wzo7ZNZcHvYQ8f/Q1Fmjrjpb1QkL7eHunu7paOTt1vQH+f2m2D5Lb2rP1j&#10;HvV/sC1v//vdXZ3S2dUp/X19Mjw8LJuGR2VoZFC6u/usb916621pFtaNLk0r+54WctLdsfbJSR1d&#10;pQEQuEZpC7NC9BlgvXH9F1xauQ38DQMAzkQ3EYIR/iD4zTgQxIvdgzDSa8Fg4Ef67X24Zp/dfS+q&#10;4vIBTWsyrP3fJq/2la8Dbp6rbpVbzZX/eWl4WDF7ZGThchncdqv0qaCfuUWKs9fLpn1HpHPr3dK5&#10;cLsM7rxXJq54UIa3HZS+pRulb+kWGdx+l/Rvv0e6l++Q9rlbpG/7Idl04EWZvOcz2fHECZl97CfZ&#10;9eo/suvZ0zLxwHcyfOen0nXje9J+xYvSe/WrMn3wE+k48Irk9j0rxatfltwN78rg0ydkzykR/VlQ&#10;p/sBY+d+FfU64q/vvaj3gt9P+cdnnAaAWQC69l+drtKaP58ZALaEGQGTv4mM/Siy7YzI+IciPUfP&#10;ydhdn8jA3selc3Sn5Nr1R6L+uq+s/5VcbXGny0jm9AdmclFkaVsmyEfc0X7qbFNAL/DdZpg2ah/8&#10;q7MlMtq/w3X49YYBzJzBdRX5cVNM7DWwmBkA9HOxU+QGPaTx0ueRxx6TK6+4UhaWFmyH4smpKbn2&#10;uuvlySePyZ///JN6v6Q4d650hJG6S43LLlOzHlkvaH/8ZukDXS188/U38r+775J9+/fL7OyMLC0v&#10;yu49u+S++++Tn4//nHon5KJy2eX7w9F5Wd9uhOM//SRPP/mkHLj2gExMbzYD0Z49e+3zC8+9kHon&#10;lyhnTp+SF597Se6+6y7ZuXO7zM7OmpubnZPLr9wv77z3bhqEbBDw/dbZkQUbsMtLb3e3/CuVz2eP&#10;PfpkxfP10rIODTaOGUjcs3z/YHOXOlxoGvtl/I/5O9cm0jOUjb6boAmiH+ucTawEse/Fi4kad81E&#10;DwQORA3WPbtZBWYU0PvzlcsI9Gi+8Sm5VjuArv23zbVKfzxph6vP1SYSV3cwALRJx6atMn35EZm5&#10;8rCMXXZYhnfdJ50Ld8jYtc/KwOVHpXfLfTKx77CM7b1PehZulp65G2Rkz/0yc+2TMnblE9K+cJu0&#10;z94kfdsPy+ytb8rWh3+UxSM/yMT/PpWxuz6QzTe8LLltR6S4/xkZufNTGTv4uYze9omM3PWFdN7x&#10;qfQ/+bts/1Zk/z/ZyL6uatTV4hDsmObvR/WxwZ86/z6d9p8aBHRkX9f+64q80TMim3/PZgHoyL+6&#10;qfMi07+JLHwl0nvkpPTc8bEsPfqrTN71vnRvv0M6RpYlV8zWK5bqMa3bVdwKMwcq3erxpidEtOdz&#10;8nFHT7YXwKSK8WCggmEL0/Jjf3Z93Fw4BSDOAnDfjyjqIfadcS36Dd8r+DHj2nx2PKHGq0sArt/4&#10;pwAQQjIO3n5nxfTuA9fqLykhhBCycent7wu6yz03h2UdxWpLsvU5urtDzpw/k0ZVF19/k22ErDov&#10;03oFu3YpcUkaAP7Qs3n7hrPRRx0B9eLeNusLQqVshB9TnTH6H4RPmR9cd3FGIaRiC6OpwY1MiMxu&#10;sT0Aniu0Sb/rYOgQacfL3Oqir6kufDHaBmZldPlGaZ+5Tfrnb5WRXf+T4T33S/+uw7L13ndl8a63&#10;pH/nYelcPCidy7dKYfZ6KczcLL077pVNlz8qw/sekYHd98vIrsMyvPdBGdz/uEzc+oZM3PSGjF72&#10;tOTm75Ti7EHp2v2wbLr5PZl7/JRMHv1d+g//IMMv/CE7f81Evo4N62i/TrtXwa/jeF74q8iH8yP9&#10;/p4X/95544HGq1P9dcRfX3VPAXW6CSBmAahM3X1cpPeBH2T2kZ9ky9FfZNuhr6Vn530yOH2NdA3q&#10;JiyuDctE/UVoQ5326j+HjUYe0nVG89uzYzBtSr/2y2AMw6i+9lvMkIERIBX7ZUYAGMwwAwb3cYwg&#10;4vBLDHBfTyKYytJu77okjgEkhJTz9BOPS29Pyeh5/331HQ1JCCGEXGxOnvhFti4uxSWNcH6JQ3d3&#10;u+zdtU9Ona5/89xqzE5Pxw3f4S41Lr0c2yaARZHeEZHJMCJv4mXKbfbnBQqWAmCk3wmgOCqaiH11&#10;GPXEdGnct3iCKMLGZ3o2+/Ju+WFgVK4qE3HVds69CMIxcYXOERlcPmBr/bsXb5ORrbdLx/T10jV3&#10;wDb/69t2UEZ2/08mL39UerbcJ93b75P25buld+8j0rv3MeneccQ2BRzYc0j6dxyy5QI9W++V0f1P&#10;SNfOB2VkzxMyfuWTsnTbK7Lt7s9l8pHjMvDEKRl9Q2T+ZCbK/xeO3lPhr9PyMUKPKfsQ+N4QoO+x&#10;DMAbACDysVxAr+mMAo0HywD8LAC9ruJ/9rzI6B8iM3+L7A0nA2x+Q2Tzoydl+egJmbnvY+ne97i0&#10;zdwsXVNXSt/4Fil26QZYF6PN0jTKjx4by+XkylxOXtG1XmOT2caTs5iZEsS6TuW3Ph5294/9NpwQ&#10;AOMAhL8tbQkzBxAO/d3i9H0/2TgTyw4Qbngqm5HQ1iVyw6W5BwAhJOOtd15LLxFCCCGXBL//dlz+&#10;/fvP9HLTSJ/hd12AE4kuNJeuAWBQlwAEUQLhb+I8iBkT8U6kwEURD/ECP24E1JYJhBkEJprcUgAV&#10;/DbqqU6vL4psnhCZWhLZuldkbqc82tNvZ8JjCUBpisjFd4XOQRmYvEz6l26WvrkbbFr/wMJ10jV1&#10;jbSP7pXhbbfLwNKNUpy4UnoWb5e2uYOy+eonZfCyJ2Tq9rdk+eAHMnHNs7L5ikekf+fDMn/rqzJ2&#10;1ZMysOMBGd57RPJb75G2nY9Lx9UvStuNb0rnw9/LzOcie4Io1yn+usZfN/XDunwV5irUvciHw9R/&#10;HPGXGgZwFKA3AGDav84k0Pj1vW4kqOH0s4p93Sd6Wnf9DycDaDwzX4oMPX5SpnQfg8PfSefeR6S4&#10;5aB0LtwkPbNXSdfwkvQMLUi+vbdSoFcYdprvuvVok3xO7igU5ffZBZEd+0R27BdZ2CYyMZ9tAmjG&#10;L4z066aV7mg/GLkwO8AL97gMAC5cj4YwvE+WzZQZAPRVjXD6ndDNOOdEOro5A4AQQgghhPy/pGx/&#10;tUtw9F+5JHN9Vg0Aw2PZFGfbqR8CH+uXIfDDdH8c4Vd2RKBed+LfwkMchfjiCGgQVRY+iCmdBbBp&#10;Ihv1VD8Tel9HQbdlQm1hUY51dsmirjfRDpIcS5OKvQvi8m1SHFySrumrpGfxRmkbPyCdk5f9H3vX&#10;Axnl/8cf5zjnzIwzM2PmzHHOzBznzBznzMyYmRkzM2OSJJIkKaWplFIppVIqlVKplEqlUqlUKpVK&#10;pVKpr76lUumPXj/vz/N5P/e5zz233XPbrdv3d2/e7u758/l8nuf5PM89r9f7H8ojM1ARnQ1vaAjB&#10;nmVom7EVVS0L4W6cAX/bCGqHtqJx5n50rb6MliXnUNm7AdU961E/Yx/iKy+hYdZR1PZvh79vK4xp&#10;++BaeRv+w9/Q/MwE/hTbv1Za+wlos6u/mqRPterTJy/ndaq1n1VdzwQB/+Z9mBTgtmk99U8kAH0n&#10;QoJ+t78GWk7/FuC/cfUdhJacRe3sA6jp34jqxFJ4wsPw1LSiItiBiroWuH11qXCAQlw/2SYTRR2G&#10;gRfBMJDsBDqGga4ZQJxc/ltlEr4kEKHM/3JOi0R+NCeTKXBOOTLE3OWQFia5lMSB4lMJebFc/VkV&#10;7wCLBJAEAfVJ3zlJpggBKAcW0FkuSUlKUpKSlKQkJSlJSf470hRpVN7dXWgcZxnovyVTlABwA/Uh&#10;oJmsj5prMnsEsMVeBfSWF4AELhbIkd9pe64YwESCsH4qJID4VNqlz1gr0NQKxBIiIaBQIgY6+/Gr&#10;owuLK6tQplmQC+4R4PaivL4TNR1LUdW1HIG+9ajtWIHq5HxUJxci1LEUjYNrUZVcgsr2EfhaFqK+&#10;awThwdXwd65DVc9mVHdug9E4H774ItR2rkJgaCcaFh1HYMZ++Ls3oWb6QcR2/YuFv0wXf4rtJzd/&#10;gn9EBJClnQA5AW4G+PSdM/zrRAB5CajAX/3UKwKoHgDqb+5PDTOgcZC7P8X9Uz6A6D9A9YnfqF33&#10;BA1rbiGx5jZCi48jNPcgqtrXoTy+CJ7wNPiDvfCHulEfGUR5bRyGO70MykSqPh/207zqHATqm4FA&#10;0CS8aP4FJaiPdsrSfAzcmbRSk/xx/L4+33mOK+QAb89zm7cTRBmTYdS/Qo4JAk5qkD0AKAdAiQAo&#10;SUlKUpKSlKQkJSnJf0vEe7piCJyqMiVH/okIAKpZTFZ31VJJZdEsi6S0bFqu/dIbgAkAAXgUy7/l&#10;McCEgWzLIgdUskDxGmDAxe1TGTben8bR0gMkuwF/LTYZBkJiwnhgeA0YvjKrhASVe+OSbxYYHIel&#10;2V1ejZqW6ahMLkB16zJUti9BWcsCVLctQ03rCPwt8+CPz0Ft8zxUN89DTeciRGdsQUXbCBqGNiHQ&#10;uRyepmmo71yGpjn7EJy+G96mZTAaV8CYfQ51F4CWHybYJodvAuJs4Wewrrrqq4CdQT15B6jbsss/&#10;78frdaKAPjnmn1UlAmhMBPzpk7anMREh0fcZiN4EWu8AfeeB0JLrCPbvQGjabgSGtyIwuBm+tuXw&#10;xkdQ17EC/th0eMN9CCVnw9/QDcNHpR6zJXZ0qhTj7xHeIVSLu5yXuw0cpgdKV48Jtsm1nuYZEUzC&#10;+6Q1BdbZO0V8V+P31dKA7K6vEQHCY4DBvBrbz6SXTppxe0wOSG8b9kag+U73EFUBWFIKAShJSUpS&#10;kpKUpCQlKcl/R3bu2Z72Lr9793Z9kykjU5IA+OByAbUBoJncoSUYEiCdAb3i0pwGYpTlFqhnUMNE&#10;AQN9Zb0FiBR3aCYXBOCS4EvkCyAvAIqJJm8C+k1JArtEkkD0DeFaQxidMr47DRC605O+ZcScO1CX&#10;pxLemhgqmwZQHV+I2tZFqI7PRWV0tsgDEOpejbqOZfAnFqO+Yyl8TTNQHp+JssRiuCPz4Y8vQnX7&#10;IviS5BWwCsHp21A7vAeuwb2o2fgQg/+YFn+a9us1oK666KvLGKSryxjQq2SBqioZwPswycDbqO1z&#10;vxRuoBIGZPVveQm03gOi54CWM0Db/i8ILLoAb9tGGIk1qOrajKreTaLUYaBtJYLtS1HZOASjrgvl&#10;kdmoiy9AVXQGDC8lBcw857kqgX0iePTyfqzdBP7b+4EOivOX4Jws7TS/KJSFQTxn+CfwbQFxBvS8&#10;n2K55zmtAniLHKD9eDnfCzLUhec+ExHqvryf8AKQOTMEAUC1HkpSkpKUpCQlKUlJSlKS/4ao7+u1&#10;tbX66iklU5gACAHRtpSlnuLv2arPVlAG/Qxc2MVft2YKEMTkgVxvgR11G1l33VouyQGOvxbArNUc&#10;kxgDlUfjfhImYUFEQKIXt8vL0K5Y/YVXgChhQZqeXMKZuuCviwv3f390GJXNs1DeNA1VsZmoS85H&#10;XfsSBHs3onFwm4h1r2iZB090FqraFiLUuxqh3rWoTi5FqHcVgr2rEOhaAVfTfHgGdiP+wIzv3yrj&#10;/CnXO4NuFZAz+GeLv2qhV9fzOlI13p+/836kBPrJos/7sweB3jb/Jg+ADkr+9w/Q8BCoPw8EDn1F&#10;5MBnBNY/hW/2OdTPPYOq2UdQO/sYygf3oWZoF/z9W1DTuRy+xukw6rrhi81GRXwZyhNLUd+1FhW0&#10;3BhfKIDq7i++y9IlAcPA03Aj0DVgepKIOHvFuq+GnohlbMVni79iwbeAPgN8Jsa09Rzuwm1kEGWc&#10;AFNpi5YJsos9Z+i+oDmfNAmARSUPgJKUpCQlKUlJSlKSkvw3JNQQ/U+4/rNMySP47KYqAPVAtF1a&#10;PLWyZwxkVJDEYIhzBFiARgH7acBJBT5s6eRteTvF3d+ypNJ+BKBiMgmbBEiUsI3iuanv5g4gMQB0&#10;9ONwRTWaDQPVMlkgeQakqgd4MsDjmOqrQnldF7z1/XAFelFOyexCw6iIzoA/Pg+uxrnwJZehvm8z&#10;KmOzURadg6r4IviT8xGgigBdq1DdsQLexmkoj8yCq2khjL5t6LsFbAJAtl2ysFOMPYFyVrbs828G&#10;6qp1nrdjTwAG7SroJyVgr5IF7CVA+zMZoLZF3znfAI2NEv61Awg8AbreAJ3PgNBZoHrfJwS3v0bT&#10;mnsIj1xCdNklhOafQXzlTXSvu4XoguMo71iDqtbFMBqmo7x1OSKzdyE8tAmhoW2obF+H+u718Afb&#10;YRi+nMMB0uP7mdghj4/UdwL/V+pqRRUJtLQDoSYgQhUmeO4q3iYWcFd+W8SAQhCIOSq9VcR3hQwT&#10;8523kdZ7DoMR2/Dc5XtJJcUUooGSDjIBQNv7qoCFJQKgJCUpSUlKUpKSlKQkU18uXjyT9l7/X5Ap&#10;eRQf3T4ZAiAJAAYqAowzqLfJXk6fvN6y+HMsv7Le+q4AoTTSQPkUAI3c/iUgE9ZRGR4gQJl0jxYx&#10;3DJpIW1D7t3tvUBbH5BM4lkwgHsNIRyvrMQC1TPASR4AVzn8dQmUhQdR07oQVfEFKIvMRXnzItR0&#10;Erhfj7Ku9ajq2wZ/1xp4GwZRFZuFQPsyVLUtRVXnUvFJuQL8FBbQNBeenu3oug9slFZ/AuKcyI8z&#10;/HOSPyIFVBd9nQRQyQBSTu7Hif94Oe/DJAF7DHA/7A1AnwT4KdkfEQCU5K8ZQOwbEHsGBK8DbU+A&#10;gfdA51Og+TwQ3vUarTueI7HuFmrmHUP9zMNoWHAEdcN7UNOzHkbTXBECUdG5GqE5R5AcOQ5/52oY&#10;0SWoHdyB3tUX0NQ3AsNNpQFtroETdRkoMwwsMgy8rwsBLZ1Ast20/jdFzYz/FqnFxBLF70tPFCa4&#10;1LnHuQF4HqtqEQVyvbhPeDmTAArAZ7DP94419/k7Jw2kT0kAuP0lAqAkJSlJSUpSkpKUpCRTXi5f&#10;vSLf202j3X9FpuSRfHR5gJpa6QHAFkrFvVkFPwKgSIAjwgJiqbKAbBnlNtgKmgZ0JIFA+6iEAK9n&#10;rwHRpyQeGJzxMra0Wh4Gcrs68hJoA1o6zBJvVD5w3mIcrguiyq1bjsdWb1UTqpsGURYZRkULufsv&#10;Q1ViMcKDm1Hdtxn103YhueoiOjdeR8OMXTBC/XA3zIK/bRkqE0tR1zGCasr4374EdS0LYERHEDn2&#10;EWtkhn8C6ZSpX7X8M6BXM/2zdZ6z/TMZwGCegb66nK3/TCCwdZ/WUzsE9Pk7W/rJzZ/boSR/lOm/&#10;D0DXv0DTTaD5FhC7ATReAjruAHMeA/E979G09i7Kpx+Eb2g3ovOOoqJjDYzoAhiR+ajsWCYqJ1S2&#10;r0Fs0WlUDe6AkVgBd/t6uLs3o3HuIUSG18Fb2wbDQ14AmdchF60wDMwxXHjU2AT09ABtvXL+RIEW&#10;qipBZBHNlaRMasmAn+axkt3fsvhzVn6ek7xOTQ4o5x6TBkx8CbCvgn/lHkgjArR2VCJAEAgJwFMJ&#10;LFiu37IlKUlJSlKSkpSkJCUpyZSRAwf3me/tLgP+8nJ99ZSWKUkAfDIoB0C96VafFtOvxP0L8C+B&#10;vvWpWi8Z8Cvxzmz1F8rLGTQprtYWOCKrp9KesMTKfQmMUTlAsuJGeXtpoaV+RaJAOQbKDRBrAxL9&#10;onTgPJc/AzCOrV6U1XWiqmUItW1L4IvMQ3l0IcpaF6OibTXK2zYgMG0/GucdR8P8YwjOPIDqzjUI&#10;9G1A0/TNqOlYgbLILFQlFiLSsxZlbStQvu6eAN1k+SfATcCbrP4EzNnyz1Z9PQ5fBfIqCaB6BKiW&#10;fgb8TAYw2GfSgL0KuG9y8yeLP7v8N78G2j4CPX+A9sdA222g/SHQcRPwb30N7+oHqF13D2VzTyK4&#10;5AJqZx5DZP5x1A/vgqd5kUiOGOhahkBiqSBByhKLUNOxFrVDe9Gz4ykWXALCSy+hZvoRhOcchKd5&#10;Lgx/fgkBlxkGXoebgOZuoLsfiLXLuRMFYnJuUPiISK7HxJIyN/k3JwJMI614DjKYZ5XeAtweg3l1&#10;7qvLLRJBIQCs/BdSRR+0HeW9oO8JwF0JLKLsECUpSUlKUpKSlKQkJSnJ1JMyn8/ywm5rI//i/5ZM&#10;XQKgLgBEZPkxkWhPAn9hfZdgmwETgyQGSgxcCORYln0J3NV92C1atM+hBNKFn9dbcdSSJCD3bQZi&#10;FBctLK20XJZeE2EA3L8s70Y5AQQB0IGzVSEzKRxVBbABj/bqEpn//eFueENDqE2OoCKxGJ6WRQj0&#10;rkPdIFn/dyOx8Az8vZvh7dyCpnnHEZlzEIm5+xCdvg0VbUvhaZyB8uhMlMdXoHzkgrD4bwawWAPq&#10;BMQZkDOI163/bNln4M/gnn/z9ipRQOs4FIBJAtXTgLYh8E+WftIeAv7/AIHzQNNpIHkVCJ8FoieA&#10;yImfqN77FcEdb9F+5Btatr1GdPVd1M45gcjCk6ibthc1A9tR2bkK5fE5qE7Mgz+xAGXRWfAmFsLf&#10;SudjMar6tqN190vMugIkNz5Dy8YnaNn9GtF1dxCasQkuT4XN9bBTM7Fjoyjx1wV0DwORmJkXoiEK&#10;BJtNIoDd/rmsngXolQoAApjLecVz0FqnKnsBqCQBW/41sG/Ne2W5tb28D3hfaz8m1rivFsBXAcxb&#10;ot+yJSlJSUpSkpKUpCQlKUnRC7+7u1xu/Pvmvb76PyFTkgD47KEQgKAZa2+BIQYsmtVfACQGOMo2&#10;9JuAvUUeyDbYYspgXwArJSEaAyvRD1topSXWsrZyG9ym0o9oj/IByN9BSQhQOENHD7o5MZyH4/9z&#10;STRXhrKaZlQ09aM8Nh21rQtRG1+MivhyBAa2oH54K4LTtqNxxm5U96xDaMYehGcfRk3fZtT1bkJ5&#10;50pUJkcQ7FyLqr6N8Mw8iNZrZtK/pdLKzvH2KrhnkM6qg30d9KvL2OWf1/Mybou+ExnAJAABf4rz&#10;p3h/Usrwn/gKtN8Fosd/o3HnewTXPULz3g+IbX2MyrkXEFh2BXXL7iG+8w2iGx4isvwWGuadQP3Q&#10;LtT2bkBFfAXKmhegrGkWPE3TYASnwdU0D5Wd6xAc3Ib6wV3wT9sLT89uRFfdRdPWJ2g58Q0L/gFm&#10;PAE6tz6AK9IlgL2Zs8E1BnHjFskeBXGV7JQu++QJombV56z/amx/i/QI4Gz/MpyF56b4lB4rRECJ&#10;31ItoK9Y85kUsIC+6gWjfsr5KwgDJiQ00M85B2g80VbAWwkspaCRkpSkJCUpSUlKUpKSlGTqSHl5&#10;BbxuL27dvq6v+k/JlCQAPvl8QFVAAigFlLM1k4GOAC6kCmhhK78KeixALz8tjwDeX4Icqx/eRwFt&#10;Vm4AbpO3pRhudp+W60NUHpD7bAUCEVEa8FFjI6oyQOPY6vbVorqpF/7IdPhj81ERmwNfdB4q4kvh&#10;TS5FeftyVLSvRmX3ZgR6tqKsYxXK2lahnDwFkivgj48gNGMHGubtQ+28Uwgd+CCs/hT3T2Cbkvvp&#10;IF+N/1cT+NmRArqqZf4Y7Nv95mXsJUDfyd2fxtT9A2h/AjQe+oLwlucIr7gL7+wTKJt7FhWzTyCw&#10;6AqaVt1G2+YnaF9/H2UD+xCceRDh4d2oal2G6rYRhHvXoow8HmKzUdu+HKFZexBbdBJ1w/tQNWsf&#10;6hZdQsOKq6iYeQyV888ivP0ZOq4Aw++AvsdA1/HviC3ZBcNXKfI1uMdK2Ohyie1eVNYCfUMmqOe5&#10;IEJGJPhnaz8TATz3xJzRXPkFsSX34XtAtdiL/RSCSixT5jr9TluutEUEhJX8UquKYe0v70HypKHQ&#10;BV8lMLJWv2VLUpKSlKQkJSlJSUpSkpIUgUxJAuBDuQ8IhJQYaAW0sxJYYdCdBthV66WynIGTCnJ0&#10;t2sBurgvtp4qyssZfIl9FWKAwJ7oj4kLCfzI3btzANuqa5xl/ZfqrmhEfXIuylvmItizCsHeNcKF&#10;vbJ1CWraVqK2kwiAlagb3oXQ9D2o7tmEstaVgiDwxEbgb1+B8PBWlCXWwTd4GK3vzaz/FMnNyf04&#10;Rl8F7zqwZ2V3fjtPAP6ukgkq4Fct/7xODRNo+Wkm+ItdAOJHviGw6h58c8+jevEVVCy7hq5T3xHd&#10;+w4Na24hOP886mYdRmDaHrgTK8U5cMXmw9c0C1Uti0XSw/LYfPjji9Gx8CB6tj9EYvNjVM0+hor5&#10;p9G45yP6LgCx/V+R2P8v6rc+Q+WGZ4ge+IrY4R/oPPQV/XtuwdvQmVvCRo/pHXCAvAAGZgLxbsUC&#10;z8rAmmP85TxhQoDBPM+3NHJLnd8KeFdDW6xtlHWiL57z2nxmEozvFes+4/kuKxIEI6ZnA5UBXETU&#10;UUlKUpKSlKQkJSlJSUpSkmKTqUkAeH1ANeUAYMumAlYssKQAct6GQYwFcNh6z2SBmgOArf6c4Vzd&#10;X6qw2PJyBv1qv5TQTQI37k+UCJTtCgsv5QlIAB19GBLu4x6r1MRYoNJcX4by+g6UR8iFfRgVzfNR&#10;TS79rctQ270CjYPrUB5fgKrWRWiauQN1/dvQMH0nwoNbUZlchvLWFagb2IjA8Gb4mteiZukFAbpX&#10;K2X9GNAzCWAX48+fqqoEAH9XvQX08n+qchtqIkD6Hn0MVG5+i9p1j1G24DKq5p5HcM1tJPa9Q+cp&#10;YNm/wLTbQOOOl/DPPIWy3u3C3b88vgj+5EJUtsyFu3EmyqNz4Y8ugC+2AOVty1DTvQlG6yZUzT6B&#10;xmXX0bLvH8y6A3TfAer2fEHvJWD4MhDb9QG1i6/Ds/ASojveYu7Zf5CYsxGGkVtFALdhYDoRAJ1D&#10;QGLABM7s/i+s7DKPhMhNocf9y+8WscS/2WOA5yB7t/B3dd4r8zfjPlHmudWvsg+TFYIIk/M5KOc2&#10;5TCgihYeP7BohX7LlqQkJSlJSUpSkpKUpCQlKQKZkgTAv94yoI6qAChWeBX8M5C3LJcqsNfIAlIL&#10;3Euwz2CJraEC8Mj2eJkA9aRJcwyWJZe+S0s/EwjUV0S6SzOgYvBFmd+p/ntjMwICJBIBkAkcmRTI&#10;UHcN/E0DqEjOgScyHZWxeahuXQJ/fAlqWleiumsEvqZBVLXMR9PgevhbR1DVuhi17StQ370SdZ0r&#10;UdO9FnU96+BrWYmGLQ9E1n9K48ZWdxWEM6BXLff0XU/ep69n8kAlBdRP3pe/M8lASpUHaDxdH4D6&#10;wz8R3v4G8d3/omrVbcTWP0Zi+2s07/0XHceBgRtAw7EfqNn2GoGlF+Dp3Yaq9jWoTIzAF1mIKpEg&#10;cTm8TUQCzIQ7tgAV3etQ1rMFRnITquYcR+eO52jd9Rwde16jde8/iO18hd7TfzBwCoju+4yOfR/Q&#10;cegzEsd+oOPQa0QX7YPhDcJw21yfNDXzOdQYBv5t7gTahoBQWJJAXMZPzjeRzFK36ivzkuecUAb8&#10;nDdADUdR9heqgnkmwHhOK3OeiQHej+8h0ZYSJlCveBo0tgLuCmDxMv2WLUlJSlKSkpSkJCUpSUlK&#10;UgQyJQmA916vWQaQk6QJ8KEAa7aO8jIVBPFvCyQpFlK2pKrkgOr+LMAWW16lJVS4TjMQ0/rktkRi&#10;N1rGZAF7FcjEack+3PZxNnkzW3wmeExX9g4oq25BWWwa/ImFCPWuRrBtEerbzBh3f8si+BIL4W0c&#10;gq9hBuralsLbMg++yFx4IwvgTyxBbe8a1A9tRkXrKhjR5Wg/+wtbJACnWHv2ANBBvOoVoAJ5BvH8&#10;qW5LqhIF7OrPYQWkBPaZPKDtKPEgLaNtag98gTH3Auo3v8W0i0Bi/2dEt7xA676PqFv7EO4lNxDY&#10;9hoNZ4DkDaDz+CeULToHb/dmlLevQnnbWjTOPoDY3KOobFsJX2wRPC1L0LzoOIa2PUTHmqsIzjmC&#10;0PxTqBg6AFf7Brg7N6B+9jE0rb6BqpFrqF7/GOENz9C8+wMSRz+jeddL1C88CKM2JggAn821spTC&#10;O1wGPIaB0xTC0jsMNDQolndyp5dzkuYJlY+0vEx4fvF8VAA5zVuehxb5pYB/vicsAK99CiKA5602&#10;h5ksE+1r3gSCHJClOCmMhea3yw8sLnkAlKQkJSlJSUpSkpKUpCTFKFOTAKAqAMIDQLrRB1Vwz9ZI&#10;DegIUKOCfQmQrDhpBazTJy3npGtsAbX2VUCQBazY+s8WWQnEuIQgJwMkUCcAHpUsjAHxVqClC3sZ&#10;9MsqAAQSMwCkjfpDfShrW4Ly3lWoHdiIisRSYfEODW1BXc9aBLpXozK5CJXJJahoXQ6jaRYq2pcj&#10;0LMK1d2r0Di8GdGhLSJkwOjehP7nwDpp/ScCgIE5l+NTLfa65V63/NutU5UJAt6WgD4p/eZtCPhT&#10;RHnnR8C75DqM3gMi7r+fQP6hHwivf4zeA58QXnUPlUtvo/MEMP8TMOcL0HMTaDn1E6HVd1A95zCC&#10;cw6hYc5xRGYdQ23/NlQkV6KqZwOa5h1FctllBOceQ0X/DlT2bYerdQ3KOtfD17UB7r5tcA3th2vG&#10;CfhHrsOYfQbGrNOoWH4F0V1vkdx6H+7IgFmOUVwX+8oNVClArHcZmO5yAYkucy7QPGikEoDkSs9z&#10;i+ZIVAHhauZ/BvaKVd/yKNHmIM9zJgise0HOywzwr4a8sMcAkw0KoSDuLwL9cv6HaawJwF1eIgBK&#10;UpKSlKQkJSlJSUpSkiKVqUkAuIgAqANi5GqvWCvZCi/cpyUpwNZMyxqvKa0TidUI7HBCNQn80/ZR&#10;ABODerEdlfGT40gDZ3If3reJLKUMlgj0UeI0AmhJoHcAOywCgAHj2F4Ahrsc9cl5iMzehfrZ+1E1&#10;sAWVHWtQ1bMJocGtqEgsQahnHZqn7UDDIMX9b0Pj8A7EFh5Bde96VLUtQ133ejT2bkRZfBGMwf0g&#10;520KASCwz6CcATn9VhMCqsvZU4BBPZMDumVfJQ44BwAr96WSAuT6TxUJYjeAinkXUDPtmCjxl9z9&#10;QXgBBFbcRcXs0wgtu4nmLW/RfgZovg80PwfqzgFNl4A+it3f9BjhxedRPesIGmceQWBgN0IDWxAc&#10;2onqvu2o6t2N6sF9qOrdhYbhHajuXIuGuUcxsOc5Og+9RXTvc8w4B8w59gOJzY/QuvIm6uadQWDD&#10;K8w4D4QH18AwvJnXSFW+tl4XIpQHgJJCxtqAAIUAtMt5SNpqElFWjguFdFLns5hzNPckSWV5tSgg&#10;P83rRfFKEb+VZJQM+q2ymHKZRRoo94H4LdumXAXiHqJlrUAZeQCUQgBKUpKSlKQkJSlJSUpSkmKU&#10;KUkAfHO7gbqQAk4UkMLARSxTAQxbPdV8AFL5u9iO46kZ5BPAl6CIEwWKNsjiyZZS6f5MwI0yoRNw&#10;i7WY4C7cATS1Ac0dQGMbEGk3tyHXfxESkAAGZmCeh63DpvWYksVlAEhFXUQQlAUQGNiI6NrbCCy7&#10;gfIZx1HWuweVXWtR074GNW3L4W9fieDwDjTM3I/GOfvRTNbu1ZcQWXYeTYtPwE/eAq0rURZdCM/K&#10;G1guLe4M9BncE3jnT7boE2hXY/XtLP/8Wwf2OgHA2zARQL9pDERG0O+aU79QvfEBgktvwj9wGImd&#10;77D6G1C34x2MWWdQv+U52h8BbZ+AxE+g/wcQuw403wR6LwMNm1+iftVtBNfcRd2KG6idewmBZbfQ&#10;sPg8yvt2wzP7EKLbX6N+11uRXNDo3ofK+ZeQPPwFfdeBwUtA76kfSOz8B4M3gBk3gI6D3zF04je6&#10;tj1CdPYeGC5OBEjXMJPAUZM6+lwGvkco/GPAnA8treZ8iXcC0Q6gmeaSJKFoPc9dMdfYsi9JJFpG&#10;QDwm5yyRAjTXxPxSSAMOjRFznQkCnvdMYFE4gbLcIgMU0C9+M9nGpAN5MSTNJIBLSh4AJSlJSUpS&#10;kpKUpCQlKUkxyhQlADxAoClVBpBdntMSmjFokWCHCQDLSq+QBhZxoCwnt2wBlKhNCdQtV/6ECeDJ&#10;4kkJ/KJtpoWfCACR9V/GbkdkCABbT+tJo0BdBAiQEonQAvT1Y4QTyEkCwE5NgoDdzA0YVY2oHdyB&#10;5Ib7aNn8ArF191C78DyqB3ahsm8rQsO7EZ61BxVda+HvWI+K7s0w2tahbuZhdGy8heSaC6jq2Yay&#10;6CK4WlajZvczq/yfatFXATqDfZUMUEG+CuRV4K9vS78XSXBPnypBwAQAKUFJCkUwNj9H/baXqN/w&#10;DMacc4gc+4I5n4D6A58R2P4KiSO/ELsF9P0B+gG0vQFqT/xEzeHvqNv/A8F93xHc+QbNBz4guPkV&#10;fCvuoOPEL3Qe/4aOE98ROfIVvXeBgQfAwC1g+lUgefwHYke+ovHELzQe/Yrg9jcoW3oXtVteoe8M&#10;MHToBxrX3kdg+lHE5+6Ft7I+45plKIV4uNyC4HlREwaSXUCQ5otMHClAN4FwIgXaTUIg0Qk0t5mf&#10;iW4zdICWd/QA8S6ghYilpLmNRRTQXGxTrP48t+W9ID55zktSy7pf1OXKfcEeMKJNpV1x70XNOe/z&#10;A0tLZQBLUpKSlKQkJSlJSUpSkmKUKUkAfHV5gfoGE3AIqzwBbTVGX41tlhZLtuxbAEchCyiW2UrU&#10;p4AeQQ4w+JffLWAlrawE1MRv+k7Z/NuBKHkB0LYx05pLll4iDKhMGhEFVBGA+gzGAMoGPzQTW2Xs&#10;v5oEUHgBWCEBmeqNDqFu7lkEV99Cy7bX6D74DfGdzxFZeQ3+OcdRP/MgmpecRWDaTpR3bERg+n5U&#10;DO1CzbT9aFx4Bv7hA6gb3oHwwDbUTDuIik1PBOBeK5PvEchnK78K5hmcq6QAg3p1PRMFOiFAn0wg&#10;8DoG/pzwT/Uu6H8PeAm8nwaaLgDVR36h/ZWZFyBxB+h/ALRfBIIXgIGvQOtboPUZUHPkN8p2fUbt&#10;CaD/KZC4AIQO/0bo+B+U7/2GzkfA8L/A3D9m/93vgc4XQP8bYJDauAtErwBtd4HkFaDlJNCy8z3K&#10;V91E1bJraFx2DWUzDiI08zgaZx+EP9CmXJ8s1RzkdaZre9tXDrT1AsGoSRQRiKY5QfOO5lRrGz7E&#10;2vA73onfNNeb2/Er1orv0TZ8aWnHh3grPrck8Zu8Bdq7TDKBckyIeU9zkOalljeASTJBUilkAK+3&#10;lLdn8kD1AFC2FWEtMqEljdFbASwlv42SlKQkJSlJSUpSkpKUpCTFJlOTAHD7gPp60wLPYIXj9wVQ&#10;YeCigBdrneLGnAaMpFreAEwCKDH+BJ4IqDHZQNsT6KdYbrFtu+m6TUCsow9I9gBd04BeRXumA/2z&#10;gMHZQPc0oHsYmDMXC9xs+deAo01pOUEMeMoQXH0CPVeAmh0vhEW7btsb+FbfR2DlHTSuuI66WYcQ&#10;nHcMgZmHEJxxAI3zTyO28BzqZuxH9Yy9aFx0HJF5x9DYvx010/bBWHZFuNwTAcAJABm0q5n8GcCr&#10;7v+sbL1X91WJA5UkYPDPsf/cNv2mtomE6KP4/6dA5bE/aLoMdP8DdLwDhikx4Ceg+QmQuAdEzgMt&#10;V4DIFaD6LND/Guh7DjSdB3qeAu33gNpjQOgU0PkMaL0PND4Bmp4DzW+BptdA+DnQ8BKovgdU3wYi&#10;T4DoS2D4A9B/F0gc+YG+Iz/RdeIbIlufo2XHU1QtuYCqOafQtPAMqpqnKQkAM0MATAIgFeJxuqIK&#10;mL7QLAeY7AM6+oE+miMDuFhbg0UuA9MMA3NcBoYMA/2GgT7DwIBhLqffScNAu2FgpWHgn5qgGUpA&#10;pBTdG6SWxV+Z62Iuc2JAJUyGvQ/Ubfhe4XWCSON7he4FzotB65OAm0IASjkASlKSkpSkJCUpSUlK&#10;UpJilClJAHz2+swcAFFpmRcghaz4KtBRSqsxOcCx0GI55wmQ31XAI0CTdPmvJ9Avk6WR9Z5AE68X&#10;AChuhgEk+nC2utICZU0uA3WGIZK90e82w0DCMBCXgK2VvrtdiLhciBuuLOXj7EGkCAEIRND91ATO&#10;yYdA/ZnfiF0CQseB0OZnqFlyCf7B3age2Imq4X0Izz+F6llHUTv7KKoGd6GsZytqhnahfvoe1HVv&#10;gje5Hkb/LpEDYD1MgD1Ls+RzYkDV4q9+8nc9pl8PB9AJAPrOn0wgUH8zAQwCiL4Cmu4CddeBKFnl&#10;7wJtz4H4ayD+FEjeBlouAPV7PqJ80wtUH/+J7sdA22MgeQfoewRU7/+I2kPfEDwDxB8C3e+A2Cug&#10;+R0QegqEnwDdP4DkeyD6Auj5CvT+MNfFrwNtJ38hsOo+6lfeR2T7C8SPfMLMu8Ccp0DLgY+IbbyP&#10;8PA6kZhx9OvnguExP2lenG+K4FJ9GFcaGrAzGMbqijIkvR64dM8PLTkkzQHSMmWbYcPA5yjN63ag&#10;sdO0yJOV3yK/1GSBXFVAm/dpngDyO3vZWCQBew+whwyRZDIPhrcSWEqzqCQlKUlJSlKSkpSkJCUp&#10;SbHJ1CQADCIAginXfMtqqVg0LVd/BbQwwGGiQPxWrP68PVv7aT25URMBQG78FIPd2mlaaxNtQEsH&#10;0D4IdA3iTXMSs1wGytPAnmLNFzXgdUCouv3rQM9eqTwgaUXHPAGUCSB3Aej9YlrHyfV94CHQuP89&#10;qheeRVn/HpRPO4y6hecQXnoRsaVn0bToDBrmH4e3YxP8vTsQ6NsOT+t6GEN7Rfz/BukBQICfwb/u&#10;AaADf/YSYJd/XqcDfl15f50I4PVDANo/A8NfgK4XQPM1IHABqDkL1F8Hel4CXTeAwM73aNr7EZG9&#10;XxA9A7QTKXAXiNwBak8BtUd/YuYboP0W4D8HtJKr/0+g9T0QewF0fwSmUxjAZ6D3EzD0GRj8BiQf&#10;A/WHvqJ6wyN4Rq6jfNUNVK68i7qdbxA7B8SvAZHTwLTrQMui/TCMioxrlqHk1SHnQiWVctTLPnpo&#10;nUwk6PbZzBtWZbnHhRrDwKOmCBCTuQOsHBlMACix+4IMU70DODRAWcclMdO2ZwJMkmsi1wVtR/ks&#10;iADwAyOlJIAlKUlJSlKSkpSkJCUpSTHKlCQAvnikBwADHNV9WVj7JQkgQAytk5ZOct1n4C9ioTkP&#10;gEISCIunsp2wfsaA1l68qg9iqc+FQcONTmnRbzAMhA0DoQxwZmpGNn8d4HvsM8bbKVt9CSw2zNmE&#10;1dJFnggAIgLiX4C65yaIJSt3+YYnMOacQc3yO2jb8QbBZTdQO/sUauaeQGz5RYRmHkbN7BNoXHgS&#10;/ukH4Jl2GINPIdolMEwkgJrsj5SrA6jWfwbtOsjn2H51PS/j5WrMP++vhgVQQr/2b0DXK6DlJhA5&#10;B7TdBBJ3ga5bQNNZoGbdS5QvvoeWwz8Q3vcZ5Xs/IHEF6HkC1J0H/KdMIE9JAn0H/6DyDDDwGZj2&#10;DYjeA3xnTW+Cro9AB+UBeAfEHwF9T4DYWaB6z0cEj35D4qYZDtB9F2i+DBGS4D/6RxAMPbeA2kWH&#10;YfhCY4cBkPI84OoP6jJ9jpBmCwXhihCGgXrDwJ2GiJkUkCoKCA8ZCdp1q75FdEnwbxEBiqqhA0ya&#10;WXkymHQjAoDW0W/OAVAKAShJSUpSkpKUpCQlKUlJilGmJgHgoioAFAJArsfsBcAWfgLuiuXSIgh0&#10;i6eyHYMdAjCiDjophxC0AM1dIvv6eq8nzeXaVAZ5JuhjgK6WfLNTlzsF6DPW2Szj2HFq22140bri&#10;kHDXJ5BOJAC565PbfrckBJq/ApG7QOjsHzQc+IG2Qz/hX3wdoZGriKy5g8Dis6gePojqhcfQvOoq&#10;gnNOw2jbhPCON6IMIIFxcsFXQT2Bfz0sgK34TAgwcFeBvrqeSQDO/M9gn9fTb/pOulR6ADSRq/5t&#10;M36/kaz318zvww+B9nNAzYpHKJt7E/EjfzBwHZh1HwgeA+J3gNBFoPepWU4wfg+ouwD0vwMG/zVL&#10;BPqPAY23gI5/gMRzIPYIaLwLBK8A9UeBisOf0fIYGPxjng8aV88XoP1fM0wg+a8ZOjDwA+g89RFG&#10;fYeYE7bXMAdV99PJI/rNStvxJ6nXMBA0DNyk5JjJbrOCQIxd/XlOK6EtlgWfwwAUEszyAGCyQN4P&#10;ggyT+4lt5DIRWkDJC1sBXxWwgPxISlKSkpSkJCUpSUlKUpKSFJtMSQLgg8sN1IWBJsqezkBdZk9X&#10;LZ6WpV+xalrgX7Vosnu0BDMMlkT5v6SZyT/ZIxKwmfHbPgnUspfss9P8QKFdHz6077qITQAGJAHQ&#10;Jj87JQEQ+wwkJKhufwpEzgD1a56hYf1TDBz+jo4dL1Ez8xBqZx5Hw9ILCM07Dl/PVnjmHBGVAIgE&#10;oCR8pGzlV63+TAzQd7Vsn27x5+2ZDGCLv0oOqMQALWMPA26n+ztQfwkInAUGHwO9ZG0/9Alt14Dm&#10;E0DNqvuoGbmGpm3/IHbsD+JngdqTP0V4QOsdoPs2MPgEaHkJDH4Gul9BeAgYW9/Cs/8Lhr8Bw7/N&#10;vALhK0CcvAteyHwDlC/gp+kR0Q6gg/SPeY5pjPTZ9MW8Dgu+A0briLhGOnifDK0yDBz3V5khAGT9&#10;J9d8zvQvEv7JOS6+8zxnEkxa9VUvAL4XGOxb94ryyUr7iTKAFcCy/88ygJ++fMeeXXswbWgWEi0J&#10;hMMhBIJ18FdWorKqEsG6AKLRCNo72rFsZATHTxzDn5/f9Wb+E/Lz5zecOn0ac+fOQ1d3Lzo6OtDZ&#10;2Ym29g709w1hycJF2LtnL548earvWpKSlKQkJSlJSUqSt1y8dAlr16/H4EC/eBerrauFv7xSeMx6&#10;fV74/eUoLytDNNKE/r5erF25Clev39Cb+U/L1CQAPF4g0JACHgKkKNnLBahRLZ1MCkirpq2Fk+Ob&#10;ZciA+C3JAwJUiXaRvE+47Etr/N9R8jioQOvR+4IAIABK4J8s/+QN0Ct/E1gl93kC0ZF/gKbbQOsJ&#10;oHbNYzSsfYzW7a8RG7kKf+9OlPVuQ93wAYRnHIDRuQ0974BdEnyTVwEDdDUPAH/XrfgqOaCvZ1d/&#10;VnUblQBgEoA+yeOg6ydQfwGo2v0ZXeeB2L6P8Ky5ja4rwOz7QP26J/AvuY76TS/g3/ActVueoesm&#10;sIaO/Rrg3vQMVTv+FS79C6mtU0DZ9s9opAoBL4GhT0DwHlBzAYhek+7/H0yyoOMz0PMnlWuBxkPj&#10;ZE8LIlzi8jxRf8aMzZmVHCZJKwwD+2qqzJKTQqk6hUJuCZCv5AVgUkDcEzKJprgXOGmmTAAo7gt5&#10;r/B30SYRC5IkEOULKQTA/39DAHz68hUDg33SC4Puy1SCxtR1GSUMRNGysjI0J5rx8OF9vZspIxs3&#10;boC/zJ9xbLmpC5X+SqxdTxlISlKSkpSkJCUpSUlyk3379yFYX5unoTUz9LaqshLbd+zQu/lPyZQk&#10;AD5RFQBydRaZ/yn7OLshKxnLBbAhkMNgRbFs8jpBHki3f96WPQN4He0bbQOS7SJzP00SlyQA8p5o&#10;41IXDFcVus6/xlbFSs/u6QROOVs/g2kiArp+mRnxjaUPYAwdR3DFbTQvv47A9AOo6NmGxhl7EZy+&#10;H+7OLahYdQvrAOEJwHkAGJSrlQDYsq9a+NV+SRn4c2gAEwIq2FeVyQU6HtqHLO9tf4DkXaBqw2vU&#10;b3yF0OaXMOZfQGTHa/SdBZq2vEDTpueYfhkIbHkGY/YphA+8E7kMZv0LBHZ8RHjDS0T3fIBvzVNh&#10;+a89CcTuAM2PgeqLgPsiEHwAJB8BDZRb4D7Q9Q/Q9hFI/mPmISDrP4F+Op/NABq+A3X/moQLnadB&#10;8gDoX29zzSZHKZngpupKIJYEYh1m1QoB6FUSgAky5VMt7ccEmCDJ2NIvs/5b3jR0X8ht+X6rj5r9&#10;URWA5f9tAmBoeCh13pU/DY8dMSiSf2Yuc7ndcIv8H5nXkTTZ3owfP37oXRed3L57By6vN2P85nG6&#10;4DbccBvmJ+eqIKVl4nzJ82P3LN23f6/e3V+RHz8n7jp8//INV69dxY5tW7Fs0RKcPn1a36QkJSnJ&#10;FJSvX77g48cP+PGNvLp+66untDx98gRnT5/E3Nlz0dHZgf17duubjCp/9AX/WfmFXz++6gtLUiA5&#10;fOQwvD6f9u7gklW0VONLuiHG5UqF6brd5ruICK91u+C2SrLL/STm6+jqwIcP7/QhTGmZkgTAe08Z&#10;EKQkgBL8C5XWTQYwpFyqjEEMg3sLELFrM1s+ZV1zCisgYEP11CMxkwBItIuybeKF1ZoguVn3clId&#10;JIymbj8Grr3FZpn8j0CyCtAJkNMngVIC0gy6yUrdcAqoWn4DreseonnDI7h7d6BieKdIBNiw8BTq&#10;B/fB6NqF7vvAFgnCyerNQJ/b5t9MDnAfduEAqqohAOo2/Jv3pz6pH/pNoDv+HPBve4+ykfuI7/gH&#10;ofWPULfkMmqW3UT1ksuoGrmB0MbHqFt9D2Vzz6Fm9R10U4jAFaDx4C8k935B47pn8Cy8hsjZP5j2&#10;Buh6AtReMCsFMImxhMoqPgOC14COl0DyHRB9DjT/A3T+MsE/hVq0Sm8L8gCgTzrX1IYxc7u4Rhyf&#10;n3Ht8tEc5gbnBFhS5jMJgOY2c/5yCUwB4MkjQLkHeM4L8C/vAyYJLAKAPWNkqA3vyx4BIva/xfQA&#10;oJADz3/TA+Dhg4fwuKRnh0UAEog3nwH0x2F3TeyXpT8/RLiIyy3+lPQ/LbfLg83r1+rD+ety9fo1&#10;83joWZiWvFKOP4c5mxbeZFXGkF4UCikwewZRnH9HFsybazPuHNTmWtp/NxBPkg/R1JHm5mjm8TpW&#10;8wXM4/bC7TbLnjY2hPWuxhRqiwn5v6rafPd4fKitC2La0CCOHzumD7ug8uDRffFsyhjjaOoy0ghJ&#10;D/0m0o7msXg2GfD4vNpxZs5p8mQqpAQDQXi9HnF/qc9XGq+3zIey8nLU1dYiFAygrrYO1dXVqKjw&#10;o6a2GtXVNSgvL4PXS3POC8OT6alX5vXqXdpKTXWN2J6shH5/pW2S3tE0txDBzP+UrJrT8zY3dYtn&#10;L53fUfqn+TDGuVq3ehU6O9vh8WQhiIkE9nhR7iuDj+aWTIjt9dB8c4vlvK2HrlXWakjaf4/bPL/h&#10;hiZ9SLZSUz2W1xoR2HagcnSN5Nh/IeX9u3+s8dBzVnx3ueDx+uArL4OvvAL+yiqUl/ngpeewuP4u&#10;8V5T5tGBdaY25PHMngjZvnVLahzWO1hqXOa7VOZ4TVXW8T7K/UPPTuHVabWhfxrYu2+PPqQpKVOS&#10;APjgIg8AygGguCqnEQGKe78FapRcAOzqLMgCtoAS+FcIA1onapwngGinKPsXtybbaJOrsOoi93JP&#10;BbqvvBFWegLHRAAQaCbAzBZ6AtBqST4mCFqp5v3mp2hadhM9B7+iZuF5lA3vQ2TeCQTmHkdk/nFU&#10;d+1A+cKzoh3yMqD9OPkft6d6AjABwO7/qheADvLtQgG4DSYA6Dv3R8kCCXQT0dH+DAgd+Y3QltcI&#10;r7yF8JLzqF9yCZEVVxBcdhWJzU/Quv0lgisfoGLkBmo2PINn1WM07PuMloPfENr0EoldHxE/8QPJ&#10;y6a7fyOVEvxkkiNxSvb3FohdB5pvAfN/muUV298D3V+B3t9A63fTE4DGwx4KTLIQ7PWvPWMl6tOv&#10;XSGV/6ynezxm8j8qA9jYlrLUCw8ZJgOYEJP3i+rir94bfP+I3ABqjgCFMBNhApwMMA64/cCS/xYB&#10;UFlVbQEW888hy/2vARGxHb2o2rycZZIDsk35p+NyeeCil1Rl3YIFdEf8faEX7YzcJDbHmM9zkoEL&#10;vQDqf+Lr/wIRYvjMMXi0Y3F8f6fNDTfcbsojY1odaNlUkoxjy1PT7gH5Evf23Ru9u6zy8NED+7bs&#10;llmAMXUd7fYxX/ZT3617Pm1/+3ltklb6OuW3iwBjBTau36gfyoTKjetXRX8+r0MSYAzNPF/msflo&#10;Hit9ff70QR/SxMjv32nj0J8Pju9JG6W2Kyur9J7TRD1We+VxmXNFEFTS08nsQwIMVdO8oOR/gHg+&#10;ZG4r/iOEF5kJ1NzCeqnPO9mXBK0moFfGJMi31HFkXlttWcZ/m/nZ0U1vQ5nSEKJqSOo43I5Jkoz9&#10;+bcgp8wxWIaWUQDfWMLbEYBkIt/ufNipdU5trh/p12+f9e4mVRKtbeY4bUnS7OcsV6V5VVbh07st&#10;mOzdvVvpO5PAM5dnLhNq+45ikk7261jN8+RNI7LMZfsP7NeHOKVk7LujCOUreQCEGlIeAKrl0rJU&#10;Ksn8GLTQco5pFgCIrP0S9AjgwwkFJRkgyAGqAtABJJKi7J9pqeKbyekNNMb2tpPQfGBb60ndFei6&#10;+FK4uFOiPwLIBEY5Dp+BOSlb0vl30z8UE/8YxoIrmHYOiO14gpr5JxCeewye/l0IzTqIhuGDMJrX&#10;wLP2Pigid73SJgN6ButMBDDAp08iDDhHAPfLhIAdKcD7ky5W9uVPsq7TMfb/ABK3qezfY9QtvoDw&#10;4ouonnkMgdknUD3/JELLrqNhxR107f+A5q1vEd/+EvG9/6LjxB9EDnxH1Y53CG3/FzUbn6Ns82vU&#10;nTbDAJpeAk3PgMBVIHIaKN/5AYlrQPIB0PEK6P4A9P82PQAaXwNNX03ihUgDUrJP0liJE6zYfin9&#10;j2mCdaw2B7weMy6/pVsB9tKFn0E/e78QKUBkALv+szeARaCp9xVvo1THsAgA8gCgEIAkUOYHlv43&#10;CICRkaXyvI5x30ol1zGPxwWv2wWfy2N5B6hK6+lz9OuY2ka8uGntfPv+d1wMly3h8yHV9nmV+TIm&#10;rCci5MEjXmgzts9oS9lfAVXivqIEsJMog4MD1tjo+pKVlCxkPD5zTOkvEDTGXK6v2FZ+vn//Xu+6&#10;KKU1GVfOBY09HdzwOcm4Z0Q4SPoLG58jj2J5diKv374T+3i9PhOg6/MxCyhgMKRex+zqgmHj3WOn&#10;JtBL35aOjQFKBjngMrBkCVHcEysnjh4V7ZeVVcDt8koiMgWY9bmp/qb5KDyd7M6Nuiztesv722Va&#10;bAspqXGm5gzdf+azUr7Mi+Xmeo/bo7n08nXPvBbq72wyZ+5sub08lxbwy5wj5nMge0WgFGg3566+&#10;nf5bX5Yx37Nsl5PatJVLG4FgvX6KhHz58iljW7tzZP3XyWtCc9RD9xs9L9jjTqh5bdPHRPuytdZc&#10;xuu9Fnme/Vqy8HYZ92eGmuv5uZFJQKWuJy8rI4PIXxSfl8h6063dbr6IdwtaLsgZOe607fRzntpO&#10;Pf5Cy93bNzPGnkFKab+pYhp/F8cvPUNofnm8HvjKfOLTnCvaewlVacs4X+Z8NJ816df+0OFD+pCn&#10;hBT+yhVAPrrdRDGaoIat+mzFt+KTVTdmBQiJ3+wNoLj/CxKA10lwRO1Em4GWTqC91QwB8I71kJhg&#10;Vd1aeJmrEn1X34LsYeSKTuCYQTZbo9lqz+76BKQJXNOy5vuAseYhotteoXHjfQQWnUXtnIMo792B&#10;mmkH0LjgNHwDO2HE1iF58gu20cu/kmeA2mL3fOpHteATiNcBvmrt14kAtvjTd1J6HVKJBtqHlvUA&#10;CD0HEneBxp1vUbvoCurnnEPD4itoXXMPwQXnUTH3HIxpJ1C37Boa1j1AbP1DNG96iPjO12ja9Q51&#10;R4DkRSC0+wNq9n1B0x0TvFMG/7ZPQMd9oGH3F1Ssf4TosT9w7/0M776viD4CmsYqYi8AAP/0SURB&#10;VN8C4ddA+08zBIDKE3KIBbVBYz0MoHr7GfHg8Y6D7c5HeW4M+TzmnI73ABEKAWAwT94sMiyGwbw1&#10;9+U9oiYJVMkA61MSbBZBoJJsEbM9oxwYoaKLU1vSwIr4I7AHL5k61vMhfX1aO/yHI/7IMttRt92y&#10;lQJ0Jk+82kt0SjPHaamt1cE8TuFSrC/XVH3BoGNXLbPz59GTY3KkrCz1gpD9uuem4qVCXmeyOJEV&#10;j8BTZdXoVsdikdSxZLm2easb3Z1EZ+cut2+lXgqzWUBHU6fX0sn2Wbe1IyVcBsKhoH54ecuXr19k&#10;29L6LF9Yaa6p/esvzPlrqp0Kf2FDALZs2mr2ZXceR1M+1oyX+lQ7ahhXNkkmWzPbttGM66+DlTzm&#10;69/W1PsnkW7m/2GsmbIhZZdQg+kJINzKcyTSRlXt+mWeZ7lc2W4suX79SmrfjPmRv7o9JiF2+vgp&#10;vctJk87uLjEGOk9ep/eMrZptCBAsz9XWbYVNlFdTV2f1n9N9w3NAX05K/7lEXJP3jEbcMwknnpP6&#10;fmOqCz6vB79+/9KHX9Qy9t1RhPKe3JzrQ0CUwQy7KEvQb9UrZ3BD3xnsc9kzJXRAdfu3Ep3J/akP&#10;AlPJNkTFBCLGMeW6WXBNeyDxn0glhq6YSe7IAYsALFv5uWyfbnlnUE2vzZStPn4V8M+7jPolV1E3&#10;cg7BuUfg79uFmuFDSKy9gcD8U6hu2wRXyzqREI/2ofh4ArwM+jnMQO9LBf0qkGcCgMZAoJ6/62EB&#10;7DnAIQy0jMB26D7QfhvoOAvUjNxEzYILqJ13CtHl11G38Bwalt9A5+73CK+4itpF5xFYfA2+OadR&#10;u/wKmne/Q/0JoP8JED31B/UngZ6fZtvUT+8PoO8GULP+NYzF19B4+Cv67gOdV4HYTaCZcgYoY6V9&#10;aEx0vuk8LKW4JACukZ3w6tdwEpTB1HSv28xZESUCoDXl+i+s/UrpP0FwUU4ABv3sOcNEGRNokgBQ&#10;Xf/5O3sH8HransoAjkxdD4AbN2Rsu805zkXr6wPYtzd7gqTbN29j7ux5aRYKUzViwObP2nIxluTS&#10;3AV0dxReUv1La4sNuUUg1nwp0NzyKJZQlNqJoL4uINxOKcZT318//mzPV3FdJIFAsYuTJcuWL8sc&#10;S1ZSJJtmXlNVp4LQOM3rPPqxsI52H6mgvYrKl+YhPb19Ge2O7yV+bHdQsuqbniC6VT+3c0JqgSEr&#10;BtX83dVJWWXGL2X8fLGORXlxV8ahgjprfKMef3p7VjsuN+7cvqkPo2AiPADYam43F7MdQ9ryzP3K&#10;KMH0KNLQ2CiP19w323PKvg8zljxzm9E02/Zyebbj1AlLadEU3hBkCbXi/FPt2d2rdstI2Tq/esXY&#10;YVn3H92HT4nnF6rPNw10ZetXX59x/ynteo3Rr6UuwXB9qn3b85rfvU76N2XlyuUZ4xHnSXs25KOL&#10;l1Gq8MLIx49frDGazy329Mkch3k89v/HBOibmqLYvm07nj19in/f/4M3r1/j5p3bWLVqNSJN5j1t&#10;fy/lOC+VvHAjK0b0Qyla+bszM0/5SjdUuElWAeDYZgnw08A9ewXI2GVex7HQ1nplmQAyChgi0NTe&#10;BXT0oUFOEgJbPn0CTIKm/qzLMP3mJ+GaT5ZxAqEEShk0cy4ABugM0mkZbUfEQedXoGLZTQSWXkH1&#10;kisom3MK/lkn0LjgIlrW3kP93LOoHDoKd9tmeLr2Y85LgHg+tngzUFdd/Rngq7/Zsq8CfAL/pGz9&#10;V4kBlUBg7wXalrwXCHDXXwMCm9+iduQe6uZdQnTlLcRX3kLNnJOIbLiLGSd/oWP/PyifdRLhlTcQ&#10;WXsHwXX30LzzPfovAbNvAKEtbxA/9hN0mxJ50vUVaH4E1BwHas8AdReA4V8A2bFpTGTx7/idfiw0&#10;HhoX5QKgcdFjkDwljF7zYcsPLP0aFk6pLxe6yQJDc5iSANL9IFz/CehzWUwOAZDfufKFuB9sVNwz&#10;5DnA9xSTA7QuJsv/xYGAvFdcZcCysV8KilFGlo3YnFf9jyF1TVU31KWL8wPjc+fMhEsmP7JcVbk/&#10;uxdbbTxbttOsK4x8+02WRB6DGhutjcWGMe/qJbpsdDl77kzqHnF78iLOvER4TaKsWbva/jxMgL5+&#10;9UrvrqhkeLjXHGuWF62xNXOekN6+OX7g2NqWnECLdkrVMIHRQwaU54LN/UDKrvj6cms/Zfwf3r/V&#10;D9GxrFw+Ak9ZufXfoPeXs4ox2+9Px3T7xjW960mRVStXmOMSoSimerI9M201tS3lW7l69bLeRYZU&#10;++l8jgIEdGUAk5UsTD1fxaealMwmhGx0dbq9g+PQlO+FS+fP6acoq7x7/UokYdTbyqa5jC1tG+Xe&#10;2rcvvwoynz5+RKW/ymqHwtb0PvNRf0V+BOdEyqZNG7POQ0oAKJI1yvwK6n9c6rlqzi+6x44eO6o3&#10;P6GyYuUqbYy5zW01nKyj1ZlH2a8/PxFrbhJ9MdGQrVKTOD+jPMtra//+9c5FpiQB8MVwpVyOLcs9&#10;xSITCFGAiwDyMkmZlcBMhgNY4QES3JCLtGhHujlbhEEr0EEeAD0mAeDV4ztzm5i5a7b2lD8KdwWG&#10;b3wUgJPAKSWiUwkABuCq0jImBgi80j5NR7/Du/AywmvuILjiBoJLTqNpwXlUzTmDujmn0bjwIoJz&#10;jsJoWQdj5ll0vTat3OQNQMCYXd9VDwD2DGCgzB4AqhcAA35WlSBQiQNeR580ZgLZ5HofPg9E939D&#10;/ch11Cy8hrol11C55Cr8S66geuVdxHa8RmTDQwRW3YJ/5BqqVt5AcMNj+Nc9RdnKOyhf/RT1x34j&#10;/sCM/6+9DZSdBfwngNb7QDdl/38BtH8AWt4D8c9A+F8z4z+db8r6T590DogAoBAMIgsEAZCYJ66T&#10;+QDNdi0nRsU81Kyxg2Vec0630DxWYvwF8JceAAz4xbxXrPykaliA+C6TBDK5JrL+q/cPhRYQESDJ&#10;BC+FANAMmVoSj7dknN9squZ3oOzEEyFNwlXSnC9OgUwh5OH9+0ofuc/juroavakxhUpMqWRZLi9+&#10;un77+kVvtqBy7do1eMZMBpabslWwsrJS76aoxLSyZI7f0tHW2ejIEnqqT6xcunrRzPBu018+Spbe&#10;2voa+Cv9qKupQk1NLZqbWxAOBVBdXaF4w6TfI1wxRMSlj3Fe7IliF2bNoH/p8cu7f99iwRzzf2mi&#10;tKrG+X1eKGloqM0YX67a1pHAj59Uti838ZePlTFeUXndh/qHsHxkBLNmzcSM6dMwMDiAwf5BdHV3&#10;o601geZYFF2dbZg/dzYawg1iH2fPwMz5Ux+oR0s8jkhTBJHGMNpbExgeHsTCBQuxZvUqjCxbio0b&#10;12PNylVYtWoFLl++BB9nic9BRUZ5l4Hv350/d+/dvTvmPeFE1fvn2rUrend5ycd/3glQnOon8xw7&#10;1Vcvn+nd/CX5jZWrVijkFOVdyO3a79u/T29swqWzsyOj37HU46Pxm9eoMdKoN+lY4knzfTAjTMDq&#10;c4yqFFQFonH84yi0FObtscDyyeUCQo0pCz6VN+NyZBZ40b9rrv7CgqlkNWdLp5ULQCY3ozjqZCeQ&#10;7EYTXVgvXVzTYpf61C++zYuh/sDTf+egFivnLkfPhVfCIs9u6KpruuoFQOCZXemZBKBPiunve0NZ&#10;6x8jvO4pgqtuo3zmIdTOPoWmFbfRu/M14mvvoGHhaVT07YHRsQXG8GG0n/stLOcE8dgizgQA968T&#10;D7qFn0G9avHn30wEqMQBfyc3++UScNdeAWrWPEH5/MsIrnuEhs2vEFpzH+HV9xHb+BTNO16j7dAX&#10;VK15gsb1z9F95Buad36Ab+QuGo/9ROIm4Dv2Bw23gObnQOs7oPszEHoAND8DGp4DgQfmZ/wd0PwO&#10;aHgFRN8BwSdA5R0g8dUkArqlVwWdEyNkxlzlbs1UiB19XY5zhDxSygwXqgwDK7xlEtwTQCdwrnjA&#10;WACfw2CkJZ/vC8u6r27D3jLa9mneNkkg2GzeK5T0ZoqVAZw+jRI7SfBtdx2y6Np1E+vpcPjwQXMM&#10;BCqyWBHttLKiXG9qXPL06TNzHDZ9jaarV47vutdWV2a06USfPZv8FyzRd473aS5azELjGzsDem46&#10;GXXSrRfc8Vwfl7NrsnvXDpSLxFuZbbFVSV8+mvZ0T0xIAMvdW7dRXm5asZ2q+mycNkhUfHEJgVpr&#10;vDYv53zuvWVenDmXX1y2mQ8k89ykNL3fRKJFb2JMyWxzDFWOlbxPaL7nKxltZ1GR2HWcz6u+/gHZ&#10;Xua1ylUJoFVU+/Hla2Gy7Z88cTKjz/Fosck/b/81x2Yl0swcM+m6dZOT16k1Fsvo24l+/vRRbzJv&#10;uXv3VprHRLZzk1XHcR9OlhT/CG3kk+EGwg0ytlla+gWw1+L3GcSoFv00UCOtpKrlM0g5BJRwAqpt&#10;nugA4l2IiYtq1ijNuNijKE+cMSeQTWxtusoHpcuH+L6bwhrPyegYNNsl6lOBNBMEtJwy2Fdte4ng&#10;pmeoWX4T3jmnUD3/vPAGSGx4hNoF5xFedB51w/tQ278HRssWePoPilh66oNe9ykvAPVDJAS1ryfx&#10;I9Wt/vRdjf1XCQAV8PMxqUQCbcOu97FrNP63qN/4GrGdb9C89SkCGx8gtv01qlbdRXDbWzQf+Ijm&#10;rc/QuOUFhs4C7cd/InEWGHwMDL8Gpn8AZn03j4OUsv2TBwO13/fHtPbHf5ihFq3fgJ5vwNBPoOsL&#10;kPxjegXQNnQuZt35CaMilbAkZx3PC6pUv2Fgo8+Lr/FuIEbu/xzjL+8PC6wr9wh7yzDoZ+AvfisJ&#10;A617SvGQsTwFZJgBhQJEk4CrAlhKNM3UkOnDwzncd6aqL8AH9xem/Mu06dNkH/QiZw8k0sdkjmui&#10;5Pefnxl9jKoyDvfEsSN6U3lJe1si7dgy+suilM2XPv9584/eZEFFH8f41IXHjx7pXRSFNARDpuu/&#10;eCHK/4WddTLk6OEjoq9c8xWklBJE5Z5FPJvw/BU1zDP6yE3Jg6CyqkJvelxy9sx5s+0cSUb1PuQY&#10;8lA4pDdbFOIvr0h5aGnPda+MQ3/9KvdSk7pw8jtxXsb8387vuWztn+P1UZVrvecrmzZsyGjTTnlO&#10;jFf0dp2qv3Ji7w1dfv34ofTn/HroumzZxFf9GK9UVae8WtR7Xf0+GdISTYF/j50RNYsSGeUvL1zy&#10;UdHPmPd6pnomsTxivjI5V3aC5TNVAQiGZAk/xTIpwAmBfgYrOvC3UcuVmcEOEQAyKZogFlqB5nYg&#10;1mlWASB3GUoEZHPBSZlFE+UmbNanq/MHiulS6EF41VHhck7AmwgAeqwQECdwTyQAg30VPLOLPXsB&#10;kIOhZ/MLVK1/hIY199Gw5i4Cq26jdtFl1C+6isp5ZxBedR3VM48iMP04QgvOi8z7davuIrDjBTre&#10;mq7v5JrPrv80Du6XQbwK/HUSQCUI6DeNi1UnDkipXeqDvAHoOBvuA+6tr1C++hFqVtxGaOMDtO37&#10;jNpV9xHe/AixHU8RWH0DoY3P0HviB5LHvqD58Gd0XQKG7gODj4Du21IfAu0PgPZnwOAX87ySdb/9&#10;l2npT/4A4m+B6Bug+xMw9MckDDo+AgP/Aq3rLsIwco9xMzVVRms0BtZ+rjAhZIgElcJTpX3I9IYh&#10;4sq6L2heq0QXhwKwNV8hAfgeENuq4QMKAaDeM+RlQESCCL+JAx7yAJgaIQDkCpl5TkdT83yvWjOx&#10;ln9dCNBTbHtm/5nqNVwIh+1LMeUjevvZVJ2nCxbSnTlx0tfdmWW+2ysnHpyol1Inoo8lP02FlZGF&#10;sRhFjFMBJKM/q0bT8VkonciRw4dFn9li8nPV8cjCeXNkO3KOOiQjRClRlxvdvRPnCXDoiHlePFk8&#10;FUZTNn5UVRdnuEogIBO5Ua4m7bqzB+WNa/nnLEjN+bGv469f+WUE19vJR8cjeltZdQLu44w2HWoj&#10;VQMroDx78lj2ldv/sa1q4LHYJGO8NlpoSbS1Kf254BvLKKM8R+N5eNk4lYz+R1HO5dLe0aY3U3RS&#10;+CtbAPlED54geQCwhV9aLPm7CmLEMmnxZ4BjkQEyEZpYJ/MEiH0YLFEMdRIgq2q8B6300PekSuuY&#10;E1G9wSmRlzYhJGOeltzFZtLkrubE98/eiM0SdJOqHgAM8BkwcygAewWQkhs/geiaPf8isP0Vwluf&#10;oXrkFprWPUB07R0EFl9BcMlZxLc8hn/OSVTNOY/4lkdoHrmM4MJL8AwdgTHrFAInvwnAv87G6s9A&#10;npex1V+18OukgE5W8D68Px8TRY/SbzreoV9AxZGvMGacR+Om54hueYX61Y+Q2PYcsc1PULP8Dho3&#10;PEdk2xsENjxC9brHCG57A9+6p6je+AqVG1/As/wufCvuo3LFIwS2v0breaDjHhB7AHS+AZKfgORn&#10;IPkBaHoCtDwE2p4CsedA8jEwdBeIzNkMw+1z+GJsn33XzoXRVmleuQxMJ6+YRDcQaQPqKT+GTPon&#10;SgFqIF5UA1AJAjWJJlcKUL0COIcGA3+ZVNBKDMhkW0KGAFBARHHLy2dP5Tkc+4/dBDvm9aivq9ab&#10;KohQX7kmm9s4QaEI3J6XXaezvuSmllfWFAYI1NZRXG+2/nU1t3NS+mmiJHMs+amIGZfuhsUm7/95&#10;Z55jNUllLs+nLP913rLCWWtUOXXqtOgv+zzOTccrN27IMmP5qJKE6sjRg3rTecmhA2aoUS4kYzai&#10;p66IcgCoUlEprZli7hGxRtferNbgkbkhzp05o++Ws+jnIZsmE84SkKmitzWa6teGn4Hjkf5B8kKj&#10;cza65wqRU+OVVHv53aO+Aj9LXrx4kdGnI+VKFaTy+UneRcUk6njT5hPNJYlbCilzZxNJSlVVUs8j&#10;890ny/NJ+V+pqa3VmyuI3L99x7Z/+2XmuJcsJZ/i4pbCXtkCyQe3QQVGTQ8AUfKPQYwCWDgsgN2U&#10;LU8AjSBIAzsS5IRisl1qIwG0tIkqAIN0YUUNSflgFC9t2sWnP2xeJuru6pNDKpVlyeJJkP7inwKI&#10;/En7lLfNEzHn5AFAIJis4kwAcPw9A2r6zm7/7CVAEI32qdn/EQ273yFx6AtqRq6jcc19JDc/RXDp&#10;NYQXnEHz2nuCDKhacB6hFXdQNnQc7gHKFXAevpnnYPQfR/Wu9wKY03TnEAMG9Qzo+VMH/roXAO+n&#10;Ki3nsoHsWcBEAv2mfAYUClFzEajY9Q9qtr1GzZr7iKx7gq6DnxHf9wmhDS9QNXIH7rlXUbHmEVoO&#10;/0Ls4B807fuG2O6PqFv/CL7512FMOw9j6ATKFlxDzbpnCO39gsQFIHoFaH0B9LwD4neAhlN/EDnz&#10;B5FLwKy3wJLHQE3PguwPrVG03jDQ6/UgxMvEQzezHVtAKOfWTJ9XhKkIwE9zl0C+mNOSzGLwzh4A&#10;4h5QSmNaBIGi/NsizPhek8SBqDBApQZl6AwRA14qA1j8IQA+X+7WL/VPcbLEyQvR9evX9d0dS7TJ&#10;TD6VVdVnGH+nXCwFlIwxjKHqdfJ6Juda6WNwqtazXYnBvH33tt7NXxV/VbUYo8ervszmSALYKOW4&#10;mAw5e+as1Z8+Bic6EbJs2UKrPR20OdGJkOMnjoox5OoZYY1XeQZUlE1s3pGJErfXPCaPTZgmh2Kc&#10;OZlf/D9JrlUGxiN6W06Us/OPV8z2shyrPLfesvFXYMloO2c1x+Yr8Dx8+epVWn/jUiIDRP15A5fH&#10;4YUy0cJx7lmfSxPg6ZFNbt25nb1vO9ykaHlFYckfXcKB0ChkMi9PlWm+fu2G3kTRSeGubAHlEz3g&#10;yANAJDlTXJgZ2FuuzM0SyMvfImSAAZFcHuJEaVRSkMsCyjwAnGMgTl4AnZgly/8RAGetNAwEpEao&#10;9IRhoM8wMEDZXz0GFrq9WOYrx6ZyP3aVl+NAZTVO1QRwtq4ON+vrcb2lDbPKZfIrOeH5RTBzkpkT&#10;TJAGoW5hwWdQrwJitvSrlnS2xtNyLltHoLl82xsEt79B6/7PSBB4XnoLgcXXUDP3AupmHUdo0UU0&#10;LL+GxJanaNj0FHUrbqN+zX0kNr9Ay/qnqF9wBeVLbyJ00YybJ8s8KVv5GeAzkKff/KmDfyYKVPKA&#10;t1fBv0puUBgDkSCcmJCOr/EahQW8hbHoBurWPUFiz3tMOwl07voXdSM30Hb4OwYvA+1ngeh5oOUs&#10;UHfkK5rOAm3XgMb9H+Bf/RDu5fdRt+41Os8B4RNA/CYw9AzoegyxbfT4HzQe+YzO80DfoWdwVTXb&#10;XK+xdRdZUeeM4GxTM6a5ZQiBmn10jAchEQOLK/xmCADF4hP4j7RKgC49Wfh+YM8XnueCGFBBv7wv&#10;2EvAupeUbYRHAd9T8p6pp3wZccBXDiwlSqZ4pT5gZo3O8NYZQydT7ly7mfNLx58/+t7OxDbRkSQo&#10;M5YTUJUvgA/u3tGbmnDJ6D8HZVK1JR7Vm5tw0fsej4qMw6JkVGFfap2KGB8DKus/ymZu2Kjd/xiR&#10;HZMhFy+y5T23sWYb80RJba3q1eJsTPxSWTYBcaUnjx7NbN+hVldOjieUU1HHqF9Hnwx5OH78uL5b&#10;zqKfh7T+xD3iwpq14/PI0tt1ovwMGa+MRpAzkRKegDwQqXYd3g+sBQSnJC9eTiABINRsh6zdxSJc&#10;hSZDBWFhfi+UcF8UVm1r4LLTCZrj+Qj1O3buD7pH/s74nMrUGKUmn+jk1jeaYIVijy1gIwG76uZv&#10;5Qlg66VUsvanEQfs/s/uzHKZSHJGZdW68MZbhf2GBxerArhaW4tngTqTUEh0AokuoL0baO8HuvuA&#10;nkGgfwYwPBcYnANMmwcMzwT6ZwLTZgEDUucuw4P2NkEsmJN7dMDH5ICrLoTpfwD6qyFATECYwC95&#10;AFBIgJr5XyUG6JPWU9K61o9A+abXqN30HI07XiC06SlCax+jad191C+9ieDya2hcdhN1i6+gYfVt&#10;tGx7hcSu94gf/oG+K0DDjvcIrnmMlu3v0Hj0F6rPm2Mg+KcCfAbtKinAwJ7HxESAvp7310kE2of6&#10;UskN8kAgEoCIESI5Gh8B5Qe+wFh0E2Uj95DY/S9Ca58hsf8zZlwHem8B7VT27xXQ+CTlTSGqKHwH&#10;oheBys2v0LTzDcK7PwhPgJ4bpsV/1itg5mug7RQQWnsfDYuOwvByOSJ6QKU/VMU1S7Oi0suCBzX0&#10;IGvpBIZnA12DuFlem/IEICVvE8VSQ+CmVnoNVMtltP1hnx9oagNqGk0gbpFc0mLPCf14zrN3gFD1&#10;/pD7WirJA9qe7gNxT3HyTbmcqwBQEsAiLwO4fPnyjHsqF50zm2ba5Io+hmw6XjHbyZyzaSrmbmo9&#10;hQlMhpw9e0H0x8mtMsc0mrqxa3d+9aBzFR1k2OsY59WyKqaslsUiZ06dEOPJ5aUnq+r7ThIBcOK4&#10;OXZPltrXuepESqrdUeZEFjXBnQuXLl/Um3Ukhzk3Qh5j4GtZU6Q5ABhE6PH/6rLTp07qu+Usept2&#10;9/94RW/PkU4QOLpxQ1pmKQeFaDfVh8drhlLMmjX+MpX5JDoknaxwrzdv3pj92Ywhb5VjH+gjk9nf&#10;l2zjU4+5EJLRbzYlEoKSb7o8cMuwlFOn87+HxyPhcNAiY9UKASlNzeepIFNjlJp8JhfC+rC03DPQ&#10;iSlgnpepeQEUYGNZ+iWAESSBuq+yPVlS2YpKQK11CGjtBVr7zU+qEBBrBWJdQKzdBGFckpBIBgon&#10;qI0CdVGgNgLUNgF1DUBNCKgjsNaJ78lehDMmkr3Sg0/8yXn8IkZ9iwTGnPiPY/zVBID0ncE2A24C&#10;yQMAQge/omnXa9StuIX6pdfQtPo+opsfIbrhCRKbnyFCCQLX30XlstuoGLmG8JqnaNj4DLGDXxA5&#10;8g2hXe/hX/8MdXs/o/E8EH8EUOoLGo8K6nWAz0BetfirAJ/Hq3oHqKQCH5u6Lec+oGXkhE7kyAbK&#10;6P8RaKTwgB3vYCy5DWPeJZRvfIrw0R9ofWKeH3oU0zmhygitsp3GV0DNsR/wb32F6MEvaD/1A7Fd&#10;H9B48DMihz+h5RTQuO0FwiuuIjC8GYarfBQWM/VgMLMUmy9z68srzHnVEDXnSjCGm4EwlhrliEuQ&#10;Twn+htwGVrvc2F8XxJOGBP5ta8PTlhacr6jG5ao6oI3mX6s5X0UCQJrjdE9IwG8BekmYseXfAv82&#10;Lv9MlFn3hLynhMrtKeSAqwBQvowyqgJQvDkAMq9LNk0HxH9D6uo4oVX6WEjNF6Dxv+zZvSjrar0I&#10;uClOb/x9OhVi0/UxOdFCit5X/srXwfx8/fql3tVfEadJ60ZTfmmn+tqTISePHxP9FRMBsGjhvIz2&#10;c1X1WoxHDh86JNvL7CObsscHh6rU1Ab0ZotCrGdV2rGZY2fgeurUBHoAyGvC8csnToy/GkpGHw6U&#10;r9NESKrN9D7cMunqyhXjK/tKQlUlnMxDXd2ewlrSX77kHABZcjWNU//8/qZ3OeliGhVTzxZ+hy0k&#10;ARCLNmaci6zKmEc+f2r/8rOHxqFWA1G1kOesEDI1RqnJFy9VAWjUgA0DewYzbM3njP7KtmKdbiVl&#10;bwF2bVZcnSnZmVVikD4lsAqSEriPAPVRoF7mDqDvgQgQaAICUSAYMcEdracxkrWU9iOiINoJTJuD&#10;fpvJlE3Nm8GLpq3nsFVx5yfLPoFgsmQTN6vH4tNvJgDITZ8IgIbTQGz3WzSsvoeGJRdRs+gKqlbd&#10;Qv3ae4hseY66ZddRvfI6Wva+RfPOt2jY8Ay1IzdQueEp4peBWf8A4eOAb9NLtF4FEjeB6ttAhwTT&#10;bK1n8kEF9LxMBf8U688J/tRtdRJB3Zf2oeVMenB/1A5B0fUwiRIC+FTGr/4OUHkCqNz7A+UnfqHu&#10;CtB4Fxj4ap5HIi9oP/okYiD+DAge+QbPijsIr76PprX3EVh9H6HNz1C18DyC846gMpGK8bRX/Q/E&#10;JYD9v/GESSQRQUTztrkD6BgGOvpNIE8l/Si2v2sY6OoHeoaB7mlA5zSgfRDoGgCae4H2XnM+0TwT&#10;c1wNhaGEfarrviwPyNuJ5cp9JLZlooCXS+BvWf353mg1tyUCgMZLMXkjxUkAcHyoqbmAAnP7M+dO&#10;601NityW8XG2agH3/K2pVy9fyjjWXDQYmJzEO6pQv6kXRRprlvHahHWUVRQu6ZLe10RpTXVxuFin&#10;xpTlfOehZb7xu7HnIkePymz3+RAABbQwcrtOcxOwxYlKZD18+FBvNmc5eFB6AORRnpBJiKrqKr3Z&#10;ohB9vKr6ZELFs2fytx7qbeo6EaK3mY9OhESaQlq7kkiR82bDhk36Lo7FnE/5P1uoKlYh5enTJxl9&#10;TqT6PJMbx24n7OVBzyP2MNbHOdHizun9iwyd/D01R/62WF4xY+hUkKkxSk0+eV1AKAw0tafi9FUg&#10;zxZ8ER7AvwkYKWUBxT5koWeQxNZP6RHAYEd8J+smWVYJOFFsNSlZPttSGdEFqKIEbJRTgLwGaD0B&#10;L7kfZWdvJJXLyaMgRtsmgWlzsd6a5Lk+EN1wNwwK8E8kQL90e2eQT0QAEQIM/NlqTsoeAQRuQ+cB&#10;z5LbaFj7AA3LbqFy8VUE1t9H1753GDr6DU3L7yC05g4GT/xAdOc71Kx5hND6p2jc/g+aTwHLvwHT&#10;XgLB439QdQwInANiD4GObylLOgF0Ggv1rQJ6nQhgQK8SBarHgEpmsCeA2ga1z2QAEwJ8rBQeQHw1&#10;eQQQIUD7d/8Cer4C8edA4AZQdh6ougG0fDLbo32oDwppGPgM1O77hNq1jxBcdAX+mSfRsOom+o78&#10;izmHXsDXOGhzjexUPmwNAzsoiU7nEBDqUOYqE01xE/yLORYDAgTuiWiS3iM1DZJYojkqySUinjj5&#10;n7gvaL4prvoM8AXwZyDP/Sn3gNhWhgbo5IClzTLHgNxfEACcBLD4QgA2b9pocy1G0Qmyto1X7P6M&#10;SZkRJwtKvsJtZetDV+7zb0hvV6dZAtVmXKMphcyQ18KJo/lb/UaTXM+dE2UL29+W40dNS/G4VbPw&#10;uYjAnwQ5dNAcPwM/xyrHPdFSWVUh23cwLs0LZjxeFHv3m1UA0qoZKcc7qtI+LgPVtcVZBWA0jxWu&#10;enBmHO7Dqfb0flx49vSRvnleoo87H50osUv0yblz9h/Yp2/uWKidcT1DC5xQ9Pnz5+Mfo61yLh0X&#10;Nm7YqHc7qZIak1mO1s6LZiKFj58+xzyvNAZlHIeP55/Ac6Lk9asXpleCz/QoStfieG/MVabGKDX5&#10;SG4/YXKfJ8CtJC5jYMJ5AQigsEszg3z6ZGuo6u6sbkcqkptJQMZx0vQZVJKjEajnsmnUZkRmX6dx&#10;0ba0ngCcSMJGwF8mLaRtiCggsoG8C4Zn4Sr/GdvFumZVH7pOv8FOaa0mi7tqHVdDANTs/AyKaZ/2&#10;10Bgz3t0HfqOzv2fEN7wRMT6N655gIY19xBZcR21S66gacsrNGx7h5YD3xE99APhvR/hXfsE1Zte&#10;IHLsD9pvAU13geqrQP0loPU1EP1mAn+yxHPf7BGgflfHyuPXwT0DfiYHmAzg9eo6Pn7qk/ajTw6N&#10;oGMmYE/eAEwK0DbkMUEEStNLwHcZKL8BBJ8AyV/m/rQd7d9wAahaeQeBpVdRt/gEho68xdCmSzB8&#10;AZvrIzXjxcqNMsPAq7oAkOwx50IDzxPpHSIAvSSsRFUKWi5Bfr0E+GEKG5D70HoR+y/nnhXGwpZ7&#10;1YNFzlnLQ0CSZBwCYAF+2YYgEzQCgb1qyOpP90CA7rcE4KkAllFRyOIScd49lGhm7PtLtUocPXxI&#10;b2pSJRioE+OwcoRoILi2Kr8X8a2bNivHmnkOdOU/6jJP4azpY4k+ply00C55ZtsOgNwoar58pa7H&#10;q1ev9O4mVcrKlYSkNuMdXZV99OffJOUA2L9vt+hv1Gz3+thsXkonWp48eWgDIHNV9iTL/xwePnJE&#10;tEXu02q7mX1lqke6vlYVaRlAfbyquuTxnprAHACs5VSFZ4JEbzsfnShhkkot0cb/GefOndU3dyzj&#10;cf83tbBk4sOHD8x+JCk70UrJ7+jzb4qd1xxpIf479+03n8lONEVIFPZaOxF9jDxOHit5z0wFmbgr&#10;O4nyr0gC2CDBOpf8k4BEWC056zmDFnK9Z3JA7sMAiPeh7djyL7wC5L5kzRftEcAh0EXx/exNQGEI&#10;DIioD3LrZ7dp9iSgtgjwS1AmwBZZTLmtuHD3/lhTo7zkj/5nzJOMLHL+WeuFuzoBX7LocwJA+mSr&#10;O4NrTprHngEUKtDxDggf+obwhqcIbHiK6JYXaNvxBoGRm6iYdxrhhVcRXnUf4bWPEN76Gh3ngIF7&#10;wLR7QPzIDxgLLokke103zUz81H7DPaCZwPM3oE/2owJzBv8qqFdBv2rdZ+s/lwHUQT9/V0kBfRtq&#10;g8MK1LaZJGCvCbL0k1JfPT8B/y3AuAAEHpjHQDkFqJ2OC0B870d07n6KwMJj8AR7M66Z/hJJL5rm&#10;A4L+SL1opCRqzdKbhEA9EQCCWCJvEfIcSQLRVjOxHnkCUHy/8Dohj5JOpcwfAX5KwMdzmT1MJHAX&#10;c5jvBZXk4nnP29BvSRQIskBur6o6t3kfGqvYnvalHAB+YPn4siBPtDSEghn3EF+PjOUaKP7bckfW&#10;n1VzS4hxyxenzo5OfZecxGxr9OeMnf7++UNvatIk3pIQY/A6sOjSCya7WkcjDXqT4xbuQ+93POo2&#10;zAzcgXCd3t2kij6uidP8wasTOXDwgOjPk/N8kfeDdj0LIWJcHJow2vxR18nvbIFdspj+zZzL0SNm&#10;FQCfh+YZV5vJ4VngohJmpgdAZZVfb7YoRB2vTm56PDIHQJ4hAN9/fM44J/xc/vDpg7553qL34UT5&#10;P22iZNrAUEYfHjn/nr94qm/uWFTQlLMq94RnHJ4wucjjJ48y+3eoox0fk3n+8r8XCsD3vp6/Sq2S&#10;NFGS+q80nyP6+dBVPXe/fv3Sm/trMmf2bHikR5Gq5n+NC4sWEMIofpm4KzuJ8olcCEUcPgFrJdM/&#10;EwJCuZQfLyegIoG/ur1l6VSIAQGOFGBkgSXaRpIJ7LJN2wngLz0E2GJKngK0jRgflyPk/WmdHBu1&#10;29INxBMiJtycSHq8uJ3KbeoaMf0jQDZXtnQz8Fct4wz86ZOs3bSMrOHNL4GKnW9Qu/wWmtc9Rmj1&#10;bTStuYfYmvsom34SwYWX0LbjGRLbXyK47S3qtn9C6OAv9BHgfwt0XQai+7+i5dBvDH42ATR5IjTe&#10;B+KfTas6x9Uz6OZQAAbrqou/Ctz5N6v+Oxv4Z28DDgcgSz9vzyQA90nAnsMiWInIoPNJMJbaqboC&#10;VJz4hdZnwPxPwKxHQPuJ35h9+jcaFh6Eyx9JPaysh5r9CxU/8FeV+YAkuf/TfKBcEAz8pVu9IAAI&#10;zMvEkqKsn/ReIVJKhJewNV+CcPodpW1kST4iC5jkEoQXzUEJ7i0SjJdJDwHeVqxTSASeq+o9QcuY&#10;bKDjoDH7KoHlxRUCYJ1/3ZI5xh9QUzisN/VXxBxP+tjJ9Z8+ly+j2epMjhwyY4Ad6yRl/h9NeBwZ&#10;Y8tRJ1qoTbuSeBR2UF5WnrF8bCXXUPJUMa/v3xLyfFHHlDnO3DTb/9hkyMED+8wx5JMDwNLCWJ0y&#10;+8lF048j3/hnywPA4X1E15KTgFZPwRwAZiURF07nSQC8eP4yo03S8gkGb3r7+ehEit42J479/v2L&#10;vqlj0dt2ql56jyqgPHpMBID5TNb7ngh1KaE9N2/c1LufFMkYEz+3Fc+piZCF8xdl9DWWWv8fRWT9&#10;Z9HHKsbr9sLl8uDsuTP65kUpE3NlJ1k+kgshZU0nUCQACif/Y5XeABbIZ1KACQIG47xesWhagJ1B&#10;jvQmaJL11WkbAmEEdkROAFKZb0CAMLaW0m8KAVBzBsj8AJyUTYA+IgDagIHpWFBtuvvmpFZmTC+q&#10;99wXse0EeAncs/WfLdsEYtXqAJyhn9a1vweCe/9Fw/IbaF1xD67Bw2hYfhXT9n5A48LrqJ19CrWL&#10;zyKw+g6iuz+g5YCZ+T9y9DPabwLx6xDZ8CvWPIXn0Fck/gH6fgHt74D2PybAJhKAxsVAXSUmVGCv&#10;gnhVVaBPn3ScBODVdujY6DtZ6HlbNZkgb0tgnz0CdK8CUj5PtB2FCawiz4q3gG/Xv/BteoXgjneI&#10;7vsXjfveo+/we/gp+79hxnTyw0q8KNlcL15HcclvCKRHh8wKETRXogTyNfBNIQAiv4TiRULzXsxJ&#10;WibDSES1CZqDCogX32WCPtEmewUoIF6AfeW+se4FZQz8Pe1ekeSBmPdyXBSWQP1ROcKR4gkBiCVM&#10;qzFZCjLuoSzKsebFIhUVfhsQZv6+cvmyvvmYoh/vWCpe+j0u9PV26U1NuvjKfHkRAOwGXlU5scDF&#10;PD/quTLnTrC+Dlu2bM0Yh70q11Z5TtDn23dv9C4nRdhrIuM5NkE6GXLgwF7R13g9NAohFX66pzP7&#10;ylX5mPKRQ4fzIwDMfs35XVNbnGUArXHajN0rPB4oCWB+ccTXb9xIa5s/b926oW86LtHHnYvqxzuR&#10;4vWZ500QnRPsHWc3difqchfWm+jh/fuyr8z3B/tx6//T2ZZxG+a6v1Fdh4XHZ388pk6EWJVEbNrP&#10;pkyEP7hzT2/ur4s+VvXYPnyYOI+gQsrEXNlJli80IYU7vmKRt6z30lJpgRs7oCMJAfquegNw3L/Y&#10;ni30tD+XU6Pt2Goq27SAlAT9bPW3wBOHIxDol54JDOpE3zKBW98snK6uRSXF2UqQqE8uU21uonCb&#10;IAAolQiBbcrur5IA9Mn17RkAEyCmxIG9n4DmE0B0wzOEFp1F+fTDaF73CIltrxFYeQ+BdU/RsueD&#10;SH4XXvcA0S1PULvuERp2/IP6Pe8QO/ITiUtA+CJQewGovwo0PwN6fgDtlGhPegQw6aBa+zk8gd3y&#10;eZkKyFn1ZTpwZ4Cvuvjr2/E69gxQl6uhErSelH7TuaRz2v4WaDn2HY07/kHThkfo2fcazSNH4G4g&#10;9//0m9/ugS9epCUImUXzt2cG0NIrE0S2AkFJJFnx+jRHoimXfCaWhOcJzzklKz9b9tmaL+aZCuyV&#10;T0FiKSCerfliLnNIjbyPeJ1oS/Znhduo81lu46MkgMVTBcDuWmRV7YW4WOT0SbOeOSmTS5zLwKkc&#10;JLdody4eRin9my8nujx/9tJhPGbm9X/x4rnebN6it839cW6GtHUM7h0Ar1B44sMWchFrDGwFUqpO&#10;cCx19v+osXUy5Pgxswxgeqx7bqreH4WQ/sHMsDEnalok87OK7d9vEiNuDdDlpOwBUFUcVSp0yRiv&#10;ombokAtnT+dX1WXH9p2iHXXeV1IZ3wkWfdz56ETKq5fk+SDveUkGTFQfok0ZmpGmYzwjJytM74U4&#10;9hRQH1VlFv2M5WOotY/LQLI1rg+h4GKSvKO/E4xXFi7gKllm2cfsxLL9eS5GuX79esY4RdhEEXhK&#10;5ipTZ6SKfCIPAALOojyf6qrMoFsDPJaHgOKib20rf7NLPpMCvFzsx9vJNtltWlQWkG0yySDGooIy&#10;SgaotCcAnJKETdRQjwCdA/jW0omkNZmcvOT60XH4LrZrJQDZKk7gm0sE0ncCuaQUn0/u+R1XgNrV&#10;j+CffRqhxZeR2PgIDWsfoWHNfcw+B8y7AtRteIL6tY9QtfwWwptfCrf/hn3/InrsG5rPA/2PgZlv&#10;gfYHQPNTIP4BaPkCUIQyEQA0JhWMM1hXQbqdO7+6nUoUqABe/eR2eJlKCLDFn8kBXs8EgN4Wna9e&#10;ygcgQyWChz6jbsdbVC49j8iy0wgProZRJmu156weXPSVmwSAmCM0h+T8smL3af7I2H6a4wzGLVDO&#10;Lv6SjEpTOQ95TvJ+1I66zpqzXOZSv2f4PlLbYcDPy5gIUEMAyoqGAJgzd6ya25l/Ngx2G5r+DvDK&#10;JvpYXXkSAPrxjqV8PvLpq1DC43GllXUcWz1uGfM8gcei96G/mPqrqjK3Sfs99jFMtrCLOI2Nss1b&#10;43abSTRr62rhLZeZ7J3qOCzXTuUAhwDkQQCo16UQcvCAmZ8gJ2BhpzTPXAauX3XuAXSQQ4DGAFmZ&#10;yvkCqAzgVPQAMIHm6RP5hQAsXbrEbEdJiFcI0cedk1qeQ4XxXvNQxnMCuBPsFk7tqP8x5jHYHF9W&#10;LawHwMtXJvmRvWRm+nKPxycJen27sfVvVdlhK/toz8nxSqot58+7NWuL433STgw1jwvlG5rE/7eJ&#10;kKkzUkXeUzwIAScBlhTrvArSrWWqpZ8ADCcE5O15HwnQrd8M5lXCgD/l/hzbL6y0sg0Gc9y2CrDE&#10;NgTqKAyAvnM1gGagpUOAwlU2N8DY6oIRTgjgSiXu2OLPVm32BmASgMgB2paTBvY8AOo2v0JwyS1E&#10;19xDy4ZHaF33BPWLrwoSoHHjEzRsfIrktrcIb3yG+g2P0LjzLSL7PqHvItB9Bei4CLSeA+IXgMRT&#10;oPU90PLZ9AIgCzoREwzMdRDPhIS6Tgfq6vbqMlIG73y8evvqpx3pwCSBOg46R0RckJKnRPg+0HQW&#10;aNj/HpUzjqB+YCvKalqcPdAkQyyAc0+/Ob8oeZ8gnGSIiYjhJ4JIVpigOaTnrCDXfzE3FU8WdT4z&#10;KFfXMdjX56a1j0IQpCUBZKs/ex+obSpkGa2jcVMZwKXF8cC27g39Otiq+ufnxtNnT/Tm/qoYnHBG&#10;y2juRH58/WLtN/pLVqoPj9d8aQ43NunN/TVpb+8wj0EvYzaGTrRV98eP77K91PmiPpgEIKFM2eLF&#10;gF6uHAMu86XizyQnP8oYgzIW+iQvkpmzZ2Wud6CTIQfZ0u3Uyk2qXKtCyJs3rx08m+zUnPvz59G/&#10;lTM5cGC/2YZ8ac1sO7vyC25NzcSG0kyU6ONNG7t8WT9zKr8QgHkLTSumr9wLw+NGsK4wJLEYr5M5&#10;a3MdJ1o+vP+Q3t8E9SHayydHBxMeBY4Nf/L0WVp/utLzfu3G9agP1qYt07dzpJNsQeZ7mv9P7cY/&#10;Hjlz5mzOSf9U5XEUs3R29dhWUZgqMnVGqshHuukbqQQagyAF8IvvTApIMM/gXLXyW2BfcWsW28tP&#10;BusqaBL7yU+rP/lbxFzL/iwLP32yFZc8Adjqyu7e7CFA2d7bgc4ZeFhRmdvNokw6s3qAB3WH72KL&#10;BLgEuDkZnl4RgAEzbUNeAJE7QMtJoGbZLRgDR1E17zJCC6/CP3QMVXPPIrz6LmLrn6Jl00v0HP2J&#10;9r2fEFz7CDVLrqJh22vE9n5GcN93eFe/RM2uD4hQSMB9oPmr6UJPfRCQZuDOgFsF3jrQ11UlCOw8&#10;AkjV8AG1HXUffT/+zgkAqQ1Kq0beApQ8kHIA0PrhH8CMl0DnWSCy7hrCnSN5vcC10sOBLOXJdjNH&#10;RDOV/5PzS7j5K/NOlIukuSPLR4o5zCCd5hBb5FXrviSWGLRbc5LnntzWIgQUbxQG9Wpb1jKVEOM2&#10;6JMSDVJ5TDnmIiEA7t29M/Y9lKEuK1a82OTaNdPdzCsBuRir11npKa90/SfN1ULhk/3dvH5Nb+6v&#10;Co/P7mVlNOXjrqocvwXz48dPGe2T6lYAsSyPUoFkdaLjizZF0vottJjjNe8D9fwKl3F5XOvXrc0Y&#10;rxOdDDl40Kx373ECpixN7VMoyezTiZrzqSEY1JsdU/buNz0jnFTTYDXDBigJ4Pjvn0JI2ni1579L&#10;WnHPnc6PACDhtsoqClcFwW7suSrft4WQ9RvWW/1MVNZ60V4ex2qB1gIdK8uzZ0/E+GxJRC00LmP9&#10;OHTeQnrrnBwhYozmTepZn05o0+d4JP3YbM7jGFrsYhpl3CjzuQUuo3eMqSJTZ6SKiBCACIF8sp4r&#10;lnXxycpWTs4VIL9bwF0hAriSAAMqqw21HZlgjS2iDPQtSyqDLGnRF8BLIQKES7fM4s4gjCsTULk3&#10;Wh6nmPBWhBy92Cp/4nXNWPDN9AJgt3u2+LObOycG5GR35AXQ8groEWX9PqNu+Q3EVt5AYO5ZVE8/&#10;isCCMwgvv4raBRdRteAC4jteYfDUL7Rtfo7Q3HNoWHkLTdveoPHgb9Tv/ozYkd9oOgk0XQdaf5pj&#10;IDd6IgJUcE7KoJ4JAI7B59+6tV515+dl+m91fxX8s+p9kzIpwsn/CPhT6AIRF9RG/weg6z7QffIn&#10;One/RMuS06gIp2L/c1G+nispdjI5LMmgWCoHAM8hMbekB4AVsqIQThbwluECDPDFMjnvREJKnn9y&#10;nWrJF+uYqFLDXDSigAkE6ztvz2NQ7oGg9KzxlANLiDb5u+IpM2uYO4m3dssa16TFKNZY5Ytsc3NM&#10;32RUsawmTp4vRUqI8PicXN+UTswxvXn9xqbtlKWRRe3TkSrHNllyYM/eNHKI54k6X0g2TAEC4MB+&#10;09LNFTPy1UKJ3o8zNeeTlyoiOZR9+01ixCQ7nc1LBphVRVsGMPvxeOT9lG8VAJbmWGG9ofRx56OF&#10;kj9/fuL0yfwJFF1orE49ucx95GcBj5XkyePH5rNvlDG+fvFKbNvX12eOiZ43Nlbh3HVi/p9yFfZY&#10;y0wKStUP0v/L8hHRlmiHnzfZ71FWHtOyPKocTbbs3r49jeCPU8j3FJHxXdm/JJ/dnASQ3KSlGzRb&#10;OQURwKCdgQ6BFrmNZRlVAL5KEliAXwFdKjFgAS52k2YyQOlT9CGXc2lAsuYSIBOVAyiGm/smYoAs&#10;vY1ArB0YmoUur0y0knFDZld+QQutOQgqwkbl+Ah8q8CWwS6BXw4HIIBLQLfxNhA7/ANNG54gvuYW&#10;wvPPoX7OCcSWXUJs6VUE551G9ewTqFlyCcHNT1G38Aq8Q/vhn3cGkV3/IHECSB4DGo78QvgskLhn&#10;hgBQ2+RCT7kGdNBOSmNRx6YCepUEUJXb0D0A9H3VNrhygEoE6AQEe0zQeWukHAYvgMZzZux/aMND&#10;uAb3IjjzMOpaF8JwVecOohQdIctjx3SzAkQ8CQSjco5Rxn6yphMhQPOVqkZw6IqaM4KBv2Ll5/lm&#10;KYN1Zf4zYcCkAZMCDPIFOSX3V+8RJggsUkBRsT17LkgCgKoALP37BEDqnI/9Z2PdZxLsNjUVR/k/&#10;O+ExUyz20SOH9NVZZcvWbWI/jxI3n+v8JS+AYpOaqmpzfA6ekUIVMLhly2a9WUfy9MkT0U7GedQs&#10;Qw3hsFyXw1zUlGvFf5qkrMIVVGVB9p12XHSeFWKjNd6csxeJqvySORmyZ7esAqCFzeSkk5D7IqNP&#10;B6oTMk7kwEHyACBvp+ygxl5T58Tvn/jkdxMhArTweJVnAy3jZJDnzp7QdysqyTzvznWqCI2Vywo6&#10;USt3BhkDCygPHz4U8yhVri99rAT2T548bm1vrZPJ4PRx564u4XUwGcJgm8C+/l82Xo+Snh42lKWu&#10;l34O7VT3oit2efr0CSory4WH1IP7D/TVRStT5wwr8tljALGIdOlnC6b8FEBetfRLKyiBbWHll+tV&#10;yyqDfrbs8zprPVvseT1vw30yESB/W0kEGTjxdlxGUPEGUBMZJjpEScCwkmk1J6Wbyu0yQwHKqtH9&#10;GdimWbZV4Ezf2RuAwDDlCwg9BYLHf6J242PULLyEurlnUTf7NPxzjqFmzmlEKfnf4ktoWnMbDZtf&#10;wjv/MlyLLiJx4D3ih7+jfvcHhPd+RODgV3S/ALreAs1vgfhH0wOAPBLswLxq9efxqtZ5dVvdum9H&#10;BqjbqtupffM6nTyg80DjJK8I+j79K1C/4xlqRy4jOPckqns2ob5vPVx+fqF3rjGK72rrB+JdJolF&#10;LpxUYpLDQYgAoDwA5BUg3PwVUM7An+cWJwFUlzH5xZUDVDLM2lbOT4uokuvFcr5fZJ8830U7ch5b&#10;Xix0H8lShEwkuCuAxX+XANi+zQS7BFD0P7TR1CMt63v37dWbLCo5cuwIvv10VoOZa9Jz9YBcXk74&#10;3NXVBfTm/rpcv3HF0bVNOy6lisB4hP7o9bbpvHrkyyLL12/fxG+qQz5aoiXeX/3tkZaF1rbJsSqo&#10;XiLqOEzg7rbIsdpqJ2XsMl/4JkN27t4t+nJ5Mvt3ooUSvZ981ansk7kRnIUA0DlkK54Bf0VxEgCe&#10;NKChjJ9AnASa587mVwVgsiTz3KcfR8YyG50qQmPNxwPAOg8Fjpd/9OC+CeazWfTdLuzcsSNtn4xt&#10;nKp1jV1Ytarw4ZRmX5Sd3+aeoftpHOdYhBcIfJJJLuSiJSmsTMkz/IkmZCQqLaQy3l+AEOlSLwCL&#10;mvFfAfLs6s8giJMDioR+8re1jUoMMGFAv+U6kYNA2Ya3F9tIiz+TAyIEgK2wFP9N4I6spnGgrQ8Y&#10;nIWLdSEMWpPfyUuLG25XqpSKa/Y6URZwpZILgIA1A241Gz59cihA9xsgfOgLqtfeR3j5bVTPPY/K&#10;OadQs/Aq6pbfQcPyO2haeRvdBz5i2gWg5TQw7SHQdx0I7f2Cxn1f0HAGiD8FOt8B0ZdA5KXpBcBk&#10;A4HvxQpoZ7CvAnrdE4C3Y+CuW/55nbqMgT7vT7+5/J9KFvAneUSQ5Z/GSoSF6OsHENr1BLVzTqKi&#10;ZytC/WsRiM/MuDZ2bsiZD7vUPiupvnd9FIj3AV0DJtinHBJU9o+SVFrhLZwrQgJ5At5ijspl9Nsi&#10;nXh+MnBXKgrwXOd7gOexBfr5U7lPRJ/KMut+UPdVSDW6f4jY8lIIwAr9lp1UoVJF4ppo1yXzmuhq&#10;XqMfv77qTU55oePSLbZjZiCX52/HVqovUnyS0zGMoeORG1Zd8PQx+HwmwfD5a2oe6f3mqhagGedY&#10;c5EN69dZfVG+CI/LnSp5Jsmxd2/+Edt6s2bFHl3Ha1FyIjt3mGXbOK9Hvloo0ftxomRpytdKtmef&#10;6QFA4QN6u2OreS6ra4q3DGC25zwRcPR59swZfbeiEn3c+ehUERqrOx8CgJW8gQsod+/eFs8st03p&#10;WX6W7dy1M22fBXNni+XucRKPrIUWO3KDSwOqeV/yEbO91HlIvzczzw+t5238FROTZ6Ik2SX/K/sX&#10;5Qvd9JQEkGPtVfAisvIrAJ8BkGrRFCBJeg8QcLHaoO9S1bACAeaVSgJs4ed2OKmfAFfs8i8BEn2P&#10;dQDRNiBGIQu0L7l5k7W/F2gdpFSSWFhVKZP5jX6DZFeTYTNvHjf6Tj/DWglkCdgSwCUQricEZKDM&#10;OQESD4HYSaDjyB/4lz9EdOsbtB37gcju94hvfYvQyHUERm6i7dBXDN4Hpr0EGk8RcfAVTSeA1qtA&#10;+DYQfAA0vgCi/5iAmoE496la4zkvgQrgVRCvgn9d9X14P95XJxl4GyYF6DuNic4JhSm0Aoh9ATo+&#10;Aq13gMqNL9C07h4iC08g0DUCw0tJGvVz70DlS1vQMLDUcOE2zcneaUDHgJkLQpBC5LLfZhIDoiKA&#10;rBoh5hoBbQolkR4DDNQFsSTnOM991d1fdf+3PAfot0KQWaqQA3zfiLnM94r8ZO8CcW9ILwZPBTBC&#10;1NPfE7vznYtysrD/mlAcIz1Lsr0Yj6VUB7oYRR9nPjoyjhjDCxcuiDbSz2vKSvr+/Vtr23J/udhO&#10;WF0dzEnRvnxB+/7DmdeHU/F43BZJZJGa2ss5S9oYHRzPZBIAW7ZuEn2x67cTVUmdQonepxMdT3nO&#10;XXv2mG3kTIzI7eg6C1DjQm1djd5sUUjm2E2le4/mN30/f/6cvltRiTjfDu4pO50K8uWrmUTVeSjK&#10;5B3rxUvnTQLAFsybyw4dOqzvpoQM5K9ska+uq9Wbn1Dh/kQN+7T+U9/zkYXz55j75zGX6Zxv3bpJ&#10;b7IkEyz5Xdm/LJ89VAYwaiZSE0BEyYauWkHVT8tdX35XrZtiH6UNBkC8XKyT2wkSgNZJUoAz/JOK&#10;OH+O9ydSQLpHW8nYmk0SoH0AaJ8OtPbgQGUFmqyJb/eQcabWy2hVBEM/AbqFOBEgfTL4p+8Efjk/&#10;AHkKEFEQ/wHUXQBq935D2ap7CG58is5jvxE78APRDS9Qv/AKKmYcg3veZcROAx1XKUb+GxJngBYq&#10;BXgbaHsKNBAB8Aiof2MSAAS2Of5eJwBoHCoBoAN8/rTbRl1uRxSogF+3/NO27A1B54GOn0iAju9A&#10;52cg+QhoOvwd0XX30ThnPzyBRPp5dvJgk9uK/ZT4MD+VcjIMPAiHgXYig/qBRI8E+BFzftF8spTJ&#10;JiUvAAN0jsnn3wz6BQGgVQbg+S1IAXlPMOHF4J9CFPg7k2riPpLfaV++H4gAIK8WVwWwbLl+y06a&#10;PH/2VJ7vfF8qJifubjKlv89Zwkpdi1VaWqgMpw7Ac1R5/1WNI5b50GFZT117gWWryes3r61tn754&#10;nvfz3SPrlzfHnCV9dCp6v6yWRcafSvymb5Or6gkSCykbZNZy7tORjvPlNxfheZLPvFDddZ3KHkkA&#10;5BqPm9avPJfBYPGFBZHo41XVIwHO+bNn9d2KSsR4nbxb2OhUkE+fTQIgrxwdUgsdJ3/23BkBhO2e&#10;IQyQ9+7dp+8mxNpO3c/RdWULvAfPnjzXm58wscbJuQCU/vl7PpIiDp1d33w9m0riXKbkWf7q8QLh&#10;iALuFdfkNCultNZb4F8lARjcM+hXyANrmUYIqMusNtjaz/H9EqhRsj9hxZWJ3mhZohNoHwKSvTha&#10;UYMacXMQq555E+SraQ+bSAdmvjerAjDYZjKAwwI45p4IAPqcRhbwF0DkCtCw618EVj1C8/Z3CG1+&#10;Bd+CK2hYdR/htfdRteYR6ja+QtPOD6jd9gGRk0DsKpC8C0TuAU23gOhdIPwqlU1ftbqrln0d3DNI&#10;V7dXQb2dRZ9Vb0ddppMCfPzsAUDnhrbt+gkkXwND74FZL4D49vvwNfWLB7F+vnNSKiNj96Jl/Rm4&#10;UGYYmGO48LipFegeADr6gDjNMWlZpwSBIt6ePjnTvxpWQvOOPWDkb9UbgNaxxV71BuByggLQM2HG&#10;bTL5Jb+neRco38X9FzX3oTKAfzEEoLvLrBHv9MXWuj7jiHcrVsk4RodarHL85PGMseaj+cru3bvE&#10;/mkvsJQDQLoaP3v+LG17vd9RVXlRZMslaaGkb7BPvKjZkSk+kRjQgys3r1rb69vkqpNZZnPTFtMD&#10;IK8YY0ULJXo/+apT2bNXJQAy2xtNea6Hg/V6s0Uh+nhVZSvuuXPFTgCMxwNg8u6v8YrlAZBnOBEp&#10;hSkVUs6cOWXmELG5HpxD48ixY/puQpJtnRn7jEcLJdw+3dsm2ZHqk7/nI6INm/M2tk6dOTzVZUqe&#10;5c9eX4oAIIBkWe4lGcBu1Bagl2Cdthcx/goRIICPJA74twD3TCbwvhLoWIkE6VOCI87wzyCKARd9&#10;klt3vBvomAk0d+Kav0rUgveKm4PdRZ3/EY+u5oNJ9JGcIYA0JQUkkEsAnz4J6LI7PoNktpKTFbzz&#10;JRA8+AW1qx8gvO45Gte9RO2S62hc8wiJnR/QdxaoX/cU/lV3ED7yC123gIZLQOg6kHgFtD0HWt8A&#10;LV/MPjkLPwN4FfjrwFwH6yoRoAJ6tR3eR91GJxz0dpn8IKUxUh4E+ky+ARrIm+EGMHTxBwIDy2EY&#10;DhMzjqFpL9oMINymR8BWww0QEdDRD7QMyKSRcj4S8Fc9AZjsskJOGKAryf54uWXRl94rKpkl9lGI&#10;AMtLRi6zSAS+p9SyggkgSGNoM0MAlv49AkA/z061WOtbj0f0Y8xF2S2TstAXs4ix5gFkSE037/wt&#10;SBs3SYCpuU5yVuuHj9OzAZeXU5bg1HgzwPYoL0vsml8o0ftjpTEy6Mvc3jmwnkwCYMMGM6eBnfUu&#10;V6XjL5TofTlRnjsVZc7jZHftMYmrfIAXz91IU4PebFGINVZxL6U/F5gIOnt6fGUACy2jPQfG0vFY&#10;bCdbXr9+LcZKIF4/jrGUj9Nd4Ao1J0+fNIlRm2cI/0cePnxE380SnoMCXNscx9iamsMdnV168xMi&#10;3L7pAZB5nKRO5dBBs9SoXX6ssXXy/iP+32VKnuUvFAIgaqhT+TwGNYqVnq2cAqQoQN5K3qeAGBUA&#10;qYSBAEmyDbaIsqcBEwQMjNjiKtbHgCCtj5jja+0DeqbhTm0DekVSJ22yWySAfhOMQ4XFOZXIo2zp&#10;MZEUkPKJspWb8wGoAJoAMYFmAsLRZ0D0qlnWr/nobzRseYvIqocILL2D6uUPkTz0C9H9nxHa/h6R&#10;E8D0N0AfJf27CbQ8A7o+Ad0/gQ7Z9lIFlKtkgwrcmQzg8aiqkgHqmHNRBvr0Xf9k6z9l/adlVLIw&#10;ch2oPfgGLdvvorx9MQy3mUE9Xe0flONWlyFyQVBYyN7KANDWa2ojWf4p7wVVCJBg3ZqvbM2Xc5Tv&#10;A7FMzmX1HrFAPN0/clv2CFDbssJf+L7ie43uK1n2j3NehIiQS5geAIv/XggAncOMbLajKP8p8x98&#10;b0+n3uSUlp/fvorj4goHuT5r+Bw2NRbniz6LPm5nah7jyDJ6OjmX1atXi/3TX+zc1gvtgwf30ra/&#10;ceO66NNjG086uno85jNoxarCkGt0vfkeyLx/PKLOsSpiuU3yqLHUOwF1pXOV9WvXir7yJYhYCyV6&#10;P06U51y82XlYyK49ZnUEr/RUcaTyXDZHI3qzRSGpRKeZ19wjkx6eP1vkOQAINOUFnFI6FeSlCIvK&#10;L0cHq8fj05udUDl58oTZl80zhAm0Q4f267tZ8uSJeYyk+YQ6cNlU1kIIzzWTnE3lqFH/15xKOBw0&#10;27A5b6Oq/H+oqCjXmyxJAcT5lS0C+eylHAAxaXmXoMSyaJIqZdFUZfCT5jHACf/UpIByWxE+oJIC&#10;2m81HwC3LSz+/UArWW9b8bymAXMNA+U8wWUSHZ7waS+P43zoZ6rsx1eJ4KZz2EhukRLokss/gV81&#10;Bp7LBRI50E5eAO+A+B0geQ0I7f6M+nUPUbPyHqpXP0LD3s9IHAeG7wDRi0DFSaDtNZB8AjQ8AVo+&#10;AwmKp5d9cAZ+O2Wgzt9HIwGoHZUooE81r4AK7um3ShbQdzpmNemgvl/nDyB85itiux+jtm0RDJf5&#10;4m1ep3xZ3HTltvTl5jqXFRJCZBFVhXhCsbftPUBSJgoU7v7ykwF/hkVfd/lXiKw0coDBPs9rlSBg&#10;8kwlBtTQAkkA0P6UA4DG5CkHRv4uAWAqXSv7c2yn7Ga9ZQOlzvzvyNLFC8VxOX3J4oRAg4MUwFO8&#10;oo87H/W4PHqzOcmSJYvE/vozgdqjz7v37ui7mNs7AM7mHE6/dhMtg4MU3pTZt3hGCcuVG+vWpBMP&#10;5npnc4qUM37/+vkrrb1CyJrVq0Rf+vXJSZX/4kJJRp8OlK3ZmzbQv7oz2bff9ACwAzW5aizerDdb&#10;FKKPU1X2zDk7lcsA5qhTQZ4/M8FxPsCY526hPQCOHzXzvNgBWZck0Pbt26PvliY+p2W9x9CJFm6X&#10;yAbh8SV/jycJoD7mXJUrdVB+n5IUXpxf2SKQT+SWSlUALJDPAIZrmFPctA6G5Hbik4G7BPsE+sUy&#10;1SOgxXRrzrCyKoCI2mLwRNs1dwDJPlHW71FTBMOGYcb5p2kW8F8QdaUqC7jKETt8H1SwhOAZJ/9j&#10;6zhZwOk7AWEC1LSeHI6Sr4CqM0DoONB85BcSh38iuvMTaja9Rv2eT0heBpK3gMhVoOsFELoNRN+Z&#10;wJ9sE2RPVcE7g20OCbAD6gzGeTlvl229HWGgtkfrVdDPx8z78/FzGEDvtT+oHyL3XjNz98RdJ+VP&#10;xMZF0VItJwTNoZWGC99a4mbFAHL/j0rrvQXyFVCuAnv+LuY7z1n2CFDW8b3EoQRWO3wPSG8AMdfl&#10;MlofpDaTpgcAjcv995IA7t4pXVuznddR1HyhduHC2eIuEeVU6gMmE+9OA2tjnx8mT9auWaU3WVTi&#10;96sEXf6ajyycvyCjHWHhly9Od+9mEgCeMmllz9gviyovYYXKoG+OxR7M8zpd9O1yVY/bTGj45Uth&#10;KxqQrF65QvSVe7b7lFovweMIERlLiFjR+7Ubw2j64F66l0kusnuv6QHAuSpsNasxgs6lC21tcb3Z&#10;ohAepwle0q87n29K7FbMYo5VP+/OdCrIw0cPzGPNOtdG0XGAUydy9MjhrLlRmADYs2t0AoBE39e5&#10;pp4VI8uW6c2PS7hdOsZs3lJORd8/V2XvuN2700srlqQw4vzKFoGIEIAIVQGQscyckZ9BjwBGClBh&#10;sMIg3woJYPJAWvut0AAG9Qz2VdJAIx2CCaC+GYi0Ac3tQFkV9lCSHJrQvjIYXjOBCANJclHLCAMg&#10;FW5f9jffeNR0IZLtljUhdPiBAL5kz2FrOANlBv5UGIucYil7f/tHoOW+meCv6xLQcQWIHviFyN6v&#10;6L0ItF8E6k8AiVtA7CFQdxNo+2zuS+70lFmfQbedtZ5UJQZU0K5/V632aj6BXPZjckNfT8c7IMkO&#10;IgFIY1vvwPCYGcZTytdm4q+RqjRHzPkhH/hEBoiXZhe6DQOPPH4g0gw0U4JJGQJD818AdwnumaTi&#10;8pUWqaURAkwEpHnE8Hol3l9dZq1j8kHeC/WUBLAF8JIHQP6l1cYjoWC9PI90z5nWS/38jqWPH6TH&#10;bU914fmqv8CYz6NRzo98Fh08dFBvsqhk0aJ5mWN3oHxe8pHZM2fatsdt3rt/X98F+/bsF+uYJMhH&#10;Z88c1psdh/wx283wSjCBHn2n49El3+egV4YZfPlaeAJgxXLK3ZIfIageXyHk1LFjae62dv2a88h+&#10;7OaLen7kxK7dTACMTkDYqzmeRFtxWuh4nHagkpO2nT9f7EkAM8fuVKeC3Ll3xxyvzbUaU+U+VG6v&#10;kHL06FGzn1HGuGvXbn23DFkkSuLZ38umjrYuUydS1HbT3gkUPOJUaF+f1yR789EnWv6ckhRGnF/Z&#10;IpCvlPlTgH6KiWZrJFv02Z2fAQuHCCgWTwvUMBGgrbOIBFmCjYGTiHtm0NMM1NOyViDZDbQksbC6&#10;Kq2mqR6/87dUvJRSdmrx4lmOxNE7oEfWFgmMOS8AfSfAzhZxAvAdf4D4K6DyNFB3Cmg6B9Tu+YK6&#10;3d/QdArouAxEbgPhR0DNA6DhJZAkzwEJqtnSTm0vUQA4g3cC8mqMPinnB1DXcdUC3bLP33n8DPRV&#10;az/tS8fDZAf/puOmV2my/NN3Gl9s2yUYLu+oL192qgOsQuoAPZCTnUCiS2b9l0CfwT2RASFZmpLn&#10;s0oEqASYNbdp7ivx/gz+GehTAkDLg0AuY9JArKMkgAkzCeDKdfotOylC7sWCQMnjxZav34d/3uvN&#10;TmlxMofTzod8dt26cV1vsqjkyqUL5pjzJE/ZUvjt53e96TFl+rRpsh37vh89tH+J0bfLTdP7mCjp&#10;7e0S7dkluWJdtICemOmib5ObmqCVvv/z9p3e5ITLqjVrRF+jEl1ZVH2eF0JisUhGn/loPrJXVgFg&#10;MsaxugzEqUJNEQrnAMj4P6bcOj4TkFy7VtzPtIzznYdOBbl7927GuJ2qt8A5ADiZnZ1yGM6evTv0&#10;3WxF7EM5YmRZ1/EokZoTJVabwghp3jv8nfGME3l0/54cY+a4WTPuT1b53vHtW+EJ4pJMUQLgk8cj&#10;wXtEAfEqoKea5PK35aKvZvCXpAG7/jOQsSyebClV3P3FtiqQkuvIGtvShh/VIVSLSWy+bGSd4BOo&#10;ufShbmO5HPpqUb3yCAimUYlAAsOUE0AthUfAmJaRdTz5A6i/DzTeBDruAI1ngJrDvxE6B8SuAw0P&#10;gO5vQOdv0/LfLckDao9eHXWrP+cdYBDPZIAaksDr1e1UDwDeTg8P0H8z2OdjU8fDbv9kr6bvtZsv&#10;wvBVZ5zDUVU+KK0X9EKTPm4DSwQB0AFE2ySAV4E+fZcZ+i0Lv+LJwuX8ODyAPQcspfXSq4Dnv7gX&#10;uDSg3IfJA65KQGE31B+FAKyilJOTL+nnKseXfrYkyN+/f/zQm53SknG8DvXDx3/1JotK3rx4JsbJ&#10;sYNO1UuWb5eBK9eu6E2PKf19PRntkTLgfDgqAUDP4hznqLKdW4KYiZLsYxjd+pO5fW7K1vhXL1/o&#10;TU64rF5jJmnMT0c//vFKZn+5KtcGNzB9Jv2rOZcdO3eK/dmF2Ymyi3C8xXnywckQfbyk/Gz3yHvn&#10;6tX/GgGQmqv8jjcV5OrVyzbHkqPKeUix+YWU/ftkyUw7lQTAgQNjhwCQfPvxw9rXUd4D5Z3Sep93&#10;GVg2Qiar8YvVNldjsLzB3Nb97kSWLFks5qSTXDempkItSjI5MiXP9L8+rwlqrEzoEpBYSfkUMsAC&#10;PoqVU1g62QtAAT5ifwY/ChnA1k/2MBDbyW2EdTQJtHQgodyowtqeMcEnVnMhANSbilWMy+VF/eId&#10;oGgiCgcgsE/KQJy+s9WdXeTj74H4G6D3k1nir/klEH8BhJ8ByW8m8KfkgW0SUDNQJyDO4F0H+myV&#10;p++8TgXwKhmgEgD8W/3O69S+GPjT8XCiQ+qDyQAKdaAo57pF+2C4Ks1z5ATE80MuzZri4OGes5qh&#10;JJWGgc+19UDrIBBNmmEAFIMvrP2c+0Ja6FUrvZi/vI7nryQP2HtA3BNqfgAu9aesF23x/dRsVrwQ&#10;9wT1nTSrAKz6O4n0Ms9Zbqoy1eQS/V8S/Vid6lQQHmtGTHUO9zEnO9yw0TlplUwmMtozdXQCYMli&#10;M3ngaBaSrCqfM7Pm01NsfPLw/kNrvNbLn9VP6rudZIwrR+V+Xr18qTc54bKKCYAc5sFoWgjR+xhV&#10;LYKZ/1ecv5SrwiEAo7k1Z1UJCFqmWhJAsmbKEIDLl87ruxWVmGN2+A6hXcupIBcvnc/vWFVSx1PY&#10;JIA7d+7I6JvHy0Tvrl25eQCQBKrJwGR6Kma261wnQrgtfh6kGw2d99McjWWMM1flZIslmRyZkmf6&#10;X7fLrGneJF3yLYDP4J7ACIN/tlJKiz+DIV4nrP3s1s8gRwFLFvhRLKlcHUBYTykBGpX7G8CG6hrx&#10;4kSJ9ybqBk+pnbueswencO2R381PN3zDq4TrO4UELJbAncIAyDLO5fEIPHNIQKskA8jS3/HdzJof&#10;fQ80fDWBP7n+U95wAuLsws/K1n7VG4CBP4N5lQBQgbxKCnB7DPj19lSSgJSOi8ZCx8PHRMs2y4SI&#10;NYt3wHD5xPkR1y2fF6OCXPNMXV3hBzp6gaZOWQ4wCYSJAFBAP/0W5Jgs1cfz27L287zmOa0QYQzy&#10;BXmgkAkW2aUQAnxfiHuCCYByYOXfIQBMAOjsnhCqXO//kjx5/Dhv13g+J1OBEFHH7dTdm+OCh4ac&#10;x9UHAwHZjn2fT58+0nexRN82V3XJCgOk45XycjOBovgv0AgAsx8Xtm/fru8mRB+XU334+KHe5ITL&#10;qlVcptH++oyqBXwmnDhJtcXt8i7kruVl+bs+75TJUvPxAGDLZXOi+D0A9P9jr9c83vPnL+i7FZWI&#10;8dL8yPM9hHQqyOUrpgeAs/sznQTz+sr0ZidUtm7dajMGU5nM3L9/n77bqDKe62qn45VUW3RO0/8H&#10;uGqLE/FZJYfz15JMjkzJM/2BkgAKMC+BvpWZn930GdgwEGJQT4CFAQ8vlzkDiCSwLJwMfGTJM9G+&#10;4mEg3KEZABER0Qq09+N1okPUb0/d4FQ/OXNyO1aNmTM/6WZ18uBM7cvqNehG9cIIt2Pwzmdsk6CY&#10;LONEANArMSfGIyBN4JkAfuinmd2/R7r7k9J3jrMncE5u9SoQV0G6+qlb8Vl1oK+CexXk6/vytvp2&#10;9J2s/nQMDP5XE/iftSXjoZc6x7mq6WVBnhXmuaUEdPo249d+ejB2dJllJmkOcsZ+Edoi5z9b98X8&#10;JGJAIbTEfFZKBzLIT/N44baU9nn+q+SB9SlVVMxoBbyVwIrJJwDu3rkj7xPzz4fcz5xdQ1P/S7J/&#10;7z55XM6fE1PpfKjjTb1MZr7M2Cm7ONYHg3qzY0ptbU1Ge+oYnj9/pu9iib5PziqTv9H38Qq1QdUh&#10;RrtPsom+Xe5zzLwmt27e1puccFmxwkwCmJcWkAAoL8uvcoXqUjse2bFrp2kRd+KGzCrPS/MUCgFg&#10;5aoHly5f1ncrKqExOp0buk4FOX36TNqYHR2znIfecRBhucimLZsz+7bUfJYd2OuMADhw8IBNW3mq&#10;y41lSyioNn9R2xPXQHn2cfUgJ5LWVp5aksmRKXmmP5AHAAGOpkYJ6qXrMwN4BjKWKtnQmTCwwLwk&#10;Aaz9NaJAXSb2VbKsiySBZIFtBWJtQM8wNtMEppe0CWb5UpqqE0+eBt6M9c7UckP1h1C36bwAx+QM&#10;S67xXBaPPglIkycAWf5JadmQ/E6fRBYQWCdLO1vcGYjrMf86gLcD/BwioAJ7+mRPAt7frhoAfac+&#10;6ZMJDPJqIPBPoJ+SH3a9BYw2yuItmWTlnDh2jUxj69MZ6olSuk7Pyv1A55A51yj5JM9P4aZPMfgq&#10;iSXntz7v1WVpni0K0cVWfrGdch+oXgGCGJDbEVEQjpiEg68KWLlGv2ULLhs3rss4Z7n8AVmk2n/Q&#10;9WzhItPVfDzPoqkg4zlGj7RWlJc7tyT5K0wgpys/P549farvYsmc+XMz9stVvbKU3sxp9OTNT27f&#10;u531nHHiJz95G2URfR+nevpU4Wuxr1ixLKPffHSihdvN5fmUqS5UVma/LrnI9p3bxRxVExbnpqn3&#10;mniiOJMAquPVz6/bYyb3vXzxor5bUYkYr0xom3kNctOpIBvWb5THmjn+sdX8v3YVOARg00YqB505&#10;l8xl5hj27Nml7zamZGszXx2P6G2xmsYs5+2r++ttpuko170kkyNT8kx/clMSwCjQREkACYDIfACc&#10;pEwAIWkRtSz9XLNcgpo0YMSgn6z8RBaooQIMhDg2WtZft8IAOk0wRtv2DeBdTQCVeVrn7W6IzJvI&#10;LHEWMwzcrqrFt9ZWDMoXwrxUrTnv9qN8cDEGXgKbJFgmYM/Wfragq2EBRAQQuKZXUfqtgnT6zp8q&#10;6GeQrgJ/nQBQQT95FaggX92XCAB1OZMC9J3GSmMjJUKDwhxoXdO2szACahbmPK+X8kJknj8PDHKd&#10;tbmO+akcEyX+I9KrtQ+IEfCn5JM0F7kqheamLz7J+0UB8FwRgEG7dY/Qbwb0mlVfDQ/g+8PyGlD3&#10;lQkDiQwrq/wrBMC0Yc7Inp96/4MEQHdPrzimzGdIDirn8FQQ8xjzdDuU193tdf4i6S8vy2xPafP5&#10;0yf6LmmSi4eCvcrngsujN5mz1NTUija8SkiBUMUq/PB+9hrzmWPKTZloO370mN7khMsy6QHgzMU4&#10;UydSYo0hq12daB7tPlXB+nhly7ZtZpvj+J9KFGkVAHWM+vnkRKHnL0yBEIBx6lSQkcWULC5z7Lmo&#10;Rdzn8dx2Ips2mR4A/NxKGwMnAcyDACDR5+d4NV/R21GVn51ORG8jHy3J5MiUPNMfvB6gPgKEGyQY&#10;YRd9Ln2mWvQJuEhQr1pIVYAjEv/pxIBi5Ref3IcMF+AQgGiHCXxoWXMHEG9HH7OTNhM7P00B1IBh&#10;YG95JdDaDXTMANqnAYkexDP2yVXJXd0Nl1cmCyQ3w/pONO+6IUDzEUCEBhBwZjBN4J9DBDhXAH3n&#10;EoJqpn0VsKuWe1bVU4CBvN1vFfSzql4CHHqgew5QgkOy+FOiv75bH2EkqR5repLGdLdh/fyMrmWG&#10;gbl+P7ZWVmCmYSbp07cZrzZQ4r+OTiA5BNREgagkACgBYBp4l8kAxdykOS/vB3b5ZwAvSgeqAF4h&#10;ARjsC6JAy49hbUsqCQVeTjkAqM+KKmAFUUeTK/GW5ozzlrO6XPDKl0P8+qU3PWWlp6dPHqNzcDyV&#10;sknrYxeaI7jxyON0eZxnk66slElDNeVz9+zZWARA5r66Zv8PMa/pn98/9WZzEtGGKPmU/Zk3mujb&#10;OtUDe/fqTU64LB0Zkf1lP8bsmtpnIsVqPw/3ewIhB/fv15t0LNu2m4nNMpJm5qAMhOKJqN5sUQiP&#10;MzPBZirR5bmzxZ8EkGOv89WpIGtlmU7W7M86G5XPd8pJUUhZu5bHmHm/8v2zd0d+BEC4oSmjzQzN&#10;8X+MktmuX53fe1eqHT1heH7PQDEemzE60ZJMjkzJM/2FSn8QACLQweCdLfKWNTQu45IVS75lDWVQ&#10;owIaSSSIZRRSIPdliylvL7aJmUQAZUCncdByIgGCMSA5gFP+coStyZwC77lq+s2Tsu7PNwx8p+Ps&#10;mQEkes0xB1qA1n78ikZQzvuQe59Nu2Np+s3vhhHtRPultyB77kYJ1gnwUzJAqgxA4QG6tZ+VSAEC&#10;6ewpoLrhk9J+nDOAf+sAnrdlAoBLFFL7tB8Df87yT0pEBC2j5H4UykDkxZx/AHf/AhiGTzvm3K4L&#10;nxciDNLPqwvba73AwLDUIfxobERPxnaZbWUovVip3hik8iXxYnUV0Dsok1nKmHwx5yTY5ySXDNrF&#10;XJb3AcfxizlM4SoS/DMRQMu5PRESIMNjrPtCAflMjnHbFklAJEPUbMfnB1ZRgcnJlYZgvTi3VpJL&#10;B54YZr4A81y/eftGb3rKSrJVZqkXL5OZc912LvKL1RTzAMh6PDmqm0rLOhSvJ/OckjJIevI4exJA&#10;kr6BfrGdx6adsY6Fr09nJ6VedSZXL18S+9o9ozwyd0ZdfUDfLU30/Zzqnp25Z87OV5YtHQ8BkNKJ&#10;ErVNO4uivaaAYGV1rd5kXrJjh5kEMN/SmaSx2BSrAiASfprHe/b8WX23ohIx3hz/u7LpVJDly1fI&#10;8eZ6L6j/T+Y+bl9hcwCslIlE7ZRJmt278yMASEzPnvGRPULF+XDrzeck3AYdT1p5QvovkHlHnEjG&#10;2HJU9T+vJJMjU/JMfzJcKbDCAEWAFi5bpnoAqPHNqms/bavUSWcAJOKZ5f4MgCxgpXwyeSDipZPm&#10;J4UiNHQAyU6ssLmps73UcV1fS5n9lQ+7EIHA2lqgrQ9IdMkxSo+HYBQINAKdvbgTbhLbin3HkYQu&#10;bZzeILwz1qLtGQQRsJ4eilTKSgJzIgTYI4DCAOzAPIN0Bur0m5cxoFeJBF7PBACTAPRJ61Uygb0Q&#10;OLM/gX56taSxJm5/RcXSnTDKq8Sx0AtvNobT9thH0SrDwImqOqBnpnlN6DqEkkAXEQGzcTXYKCz3&#10;+n5pyn9m/Nutv5S70EcPw/ZBINYONBIxRUoJ+niuK4SARX4pIJ/nithOegbwnLfuDZ7XDOpV4M+A&#10;n8MG5PbWfSY9DAIRINICePzASpolkyuB2uq0Oe/J+QXbdIX1yDCa+/fsS7dNRamrqzOP0cG5YBWE&#10;iGtq/D3wfexWyNJclYE0EUZORW/LalOO5+WLsWvd88ufGIejl/7U/4tT8ZabRKiHXj7pnsno14Vv&#10;v37ou6VJ5nic6datlIa1sLJIllvM9ZmeTSdC3D49X4RmbePkjuIZlrpfiZiiT7I2TpTs4CoAeXgG&#10;8dhisSa92aKQzPGm1DyXLpw5c0bfraiExprvnOX9poIsXy6TdObyrqo8o+gYGZhSJYtCypIlS2W/&#10;Nv+hckx79lBwaX5y7d51q316D3F53BmhQU60rLxc72JM4X0FqaKfZ/ndiehjGlO1Pp32V5L8ZUqe&#10;6Y/sAWAlL2OLvQRDghxgSyiDfwW0W27NDOYVQMPgX/xmsMRZ0hXCwbLC0m9piRUgKiEqAvwMtKDc&#10;hgTIxvalgJ+8Cd2GsOgvIrKD2pw2KK3+XLedYrxbTTfwqCQiOobwvLIOfpv289UUOPWjoncEAxff&#10;YZkkAihPACmDcwLl5BXA4QAM4gmc0ycBfiYGGOSrLv7kYcDx+5xvgLblfalN1dpP6+g3jYc8FHbK&#10;WP+28y/gSgxlvmSlHZPNAz0n9aDTMPCeclDEpwHRLnPOEAFAOSbIyh7pArqHgZYkDvjKUZ/Rhp3y&#10;WFPjov2+R2NA62D6HBWJJ6XXCQN+KwyGxiDL/1ngnuc8EwTKJ98j6r2gEwEqGaASAuK7LEFIx0/3&#10;pKccWDH5OQD8fn/6+dS9KUZVl0UYnD17Sm96yko5J6nL8kJhd2/o675//643W3RiP/bc7m/1HDgV&#10;vS1d3715q++SIdb2aaWTchs7b/v0+eihBrrwvkQAiOMX5EN60rGxhLYZbf6MpWvXF/4ZsYhjjLPM&#10;/1x1vKK2NVrIRUrNPD/82+t1nqByNOEygB49/0MOylUzotGpRwBwyc+zZwufgHI8Isb7l+fsZMiK&#10;FdIDIK9jNa+l21tYD4DFVp4Cm/tWPDM92DUOAoAkEA5aRF9+5yJdd2wnv9fcJbVv5jHmA8j1Npxo&#10;PlUHSpK/TMkz/cHtBmIyGZ9lpWT3fv6uWOx1cGMBG2U5exBYpIHcT8RLK+0zsUDfmWzgkmlkARZk&#10;QAzoHMQsj8L6ZytLZnPDk6s5hRCcqg4CwzPNzO+NZOlPpDLACwKALbwyIzxZd1sHcTsUQSOTCrJ9&#10;275zUKo0QJoiKPwwYgPwLjuItnu/BWAn8E3VosnyTgXgqAQgZeFXwT4TAQze2WuAQL1KEJDy9mzl&#10;p/XsTUBeAtQH2Y+2yn7JI2H6v0B08xkYgQ7rQcaZ/S3Lv925sDn/2ZTaoTh/cf07CPy3A0G69p1A&#10;pN28FgTKG5qAQBSIdQKd0/An3oo1vrJUiIZQnQhia5wbhs8QJM798nqgdcAkeeqZ4CJvkwQQSQJR&#10;LvNHc0664gtiSs5fAfJl6T9h+VfvB5kTQ70/rH3k/aFa/C3vGl7HKtug8BciACgEYMXkhwBQxnL9&#10;ejm9tvS5a/f4/syLScaT24KU7pP379/pzRad8FhTx5n78ToBvbroben66eMHfZcMScaTjsarKl1f&#10;Gj8l9MtV9u2W1l8R/5/ZJumiBeRLNbro+zjVpSP0z1FYWbxkSUa/+Wi+snpNyn04Ld5+FI8cPSyj&#10;JT7x5fasHAD5EADS8hqNNOrNFoXo400fu3kNzpwtfg+AfJ8JrFNBli4df5UOX4FDAObONnNG2alL&#10;zCcX9u1zVgbQTtLazsUjYgx1IryPCJvkNrT/Byeij8WJ5pN0sCT5y5Q80/8SASCyoCvWSwLoDGAs&#10;4E4ASXF1FtZ6Bv4K0OEQALbsWzHQbDVlckECJyIe0ogD2S8DproI0NGN7629ImmfPskzNeV6QyBx&#10;J1n9CeRRrH9zDxCi+GoClwT+CWwR+CfgSSqtsNFWoEmC0OQ0/Ag2o00FQA7AUG5KY65AeWI6QssO&#10;oPPMc8z/ZIYGsHcAwUBKS0KEAL1SEoAnaz/H/hMJwPH+tJ7WsVcAewQQuCeCgdoi4E92I9I5f4CB&#10;m18R33YeRssgDFe1NTZ6iTJfpPQ/0dTvbC+/2ZRImXX0YKJEj3RNRMw9J9mTBBBdgwa6Ri1APSkR&#10;Np0miE8M4FYoonkD2JeLpL6OumXJP3Krp/j6Bmqbkk0S+KcKGDQHJAEgAD676dvMb15nEVxK8kCe&#10;11YOAc6DoQJ9BfyL+0Qh3rh/IgCoDW/5X6kC4K80CQDrBVpae5zqqpU04/4bQmWv9ONzqndv3dSb&#10;LTpJH7N+z4+uqrulU9Hbsu5lGUf5/ctXfRdbUfdJV7tl9pqrZHvuiXAA6QmQi+j7O1Eaw/wF9KQv&#10;rMxfQHlfxv/fp8qju3fTfuuyd+8++JXkkGnEVMY4bK4vPbckQXDtxnW9+QmRHbt3iva5nKQT5djr&#10;SFOD3mxRiDlOm/PKc1xUATin71ZUoo87H50KsmDBwoxx56r8HPMW2ANgaJA8STP7Fyqf2eMJAWDZ&#10;sX2vjeu//TxWNdvznNrKVax9OKxC9ityAsh1TsQctwtu2/+00XUqJR/+L8iUPNMfKWMzWUWFZZ6t&#10;8xQGQN9lTLLl1sxgRUkWaBEHUtlqqoIitpIy0Of9LSJAbkPJAGm5lTtAgiYC7T1DOFUTMC3R4uZW&#10;XNJlnD9noqdt2sjq2xwHemYBnX1AJGKCSAEwybVcsbgS8CQrMIFC0R+BOCpJKEFeYgA/k50YyivO&#10;L5umbmgaL6l5PGUwymth1LbAaJ0NY+4+hPbdQfONX+j/kAL4FJ/PYQN7AFDqFPIaUJXIA3LlJ8s+&#10;wUjyJJjxE2i9DzRe+oTAztswhjfBiA3B8Nakn9MMzQSB2bfNvp7i/fdQAqb2HqCtR5bi6zArQHCY&#10;CCWkZCJIAOo28/qE2+RcSQpA/zEURnNa+5njX254gK7ZQGsXUN9kuvSL68yeHhQGoIB3yxqvE1xK&#10;aIo1b2iuKiUt0+Yzz2/yrlHaUgkAXs/feRs+fl8lsJyomskVr3d8LnR8DXp7u/Wmp6xUlOlJL52o&#10;ee8cPnhYb7boxC3JHiZ/9GfsaDqhBIBUtqT8+f1b38VWUmORMeBsIc51LrsM3L5zTW/WVsx9zMov&#10;aht8Hrze3LJqZ4whm2Y5hp4+KixbWJm/cH5Gv/koy8/v36xlahUZ1VpGy6wXaLmM3eZHU/U/oK+7&#10;sM8gAizUj8/l/PlgHosLoVC93mxRCI8zE0wZ8Mj/iLPniz8EgGLB9fE70akg8+bN08Y99n0iVKle&#10;4vE5j3l3Iv19PbLPzPc09ijZf3D8HgAkPp8k5KznxfjmwLGDB/QubCW1j3b+8/xvzC3MaXQtyeTI&#10;lDzTn6j0RzNl3Zcx+wIgSSAuCAAJ2C3QIsG8FSbAoEZ1eZZeA0wKCMsuVxnQAZIkEoTLN3kEcAgA&#10;tUeWeLLUtgBB8gQYwLDyQpB6aTCXkXt9lB4ilLwj2Q/0TweS3bLGO4E/ao9c/mkcDLy43FtranxE&#10;FJBFuD6eqhWf7AM6+mUyuvSXEmcq3dNlOxSnQ+OmB6LHcFmu9unqgVEehBHugjs5A77epaictR7V&#10;a44gsvua8BhoO/UUzQfvInHoLuL7riG69zLCW8+hbsVBeHpHYLTPgRHthVEdheGuhuENZC1pZp3X&#10;HFV/mGfTGsPALX8A6BqSCRhl6AWdY+u6qHNHhmUIjwzKz9AKxGhekIt8F9A1IEpFLjHcGdeCzuk0&#10;evi1tQPdQ6kQFyIRxFyjdqTXgfBCkUDesvwzQaTMVWs+M0GgkmP0yfeELJUptpP3kPB+YWJNJRzk&#10;d4t4kPcKzb8y8gD4CwRAmfnnqWaxzfUam9uaf7aNwaDe9JSVSs4BQGrzQjya8txcvZLqaRS3pFvP&#10;nb18qC8rTiWzLfOTLY25SrSpQWyfC1DUtazc7KuqslJvNkMWLjIt4pTpX21DPMc9ZeL74SNU+HVs&#10;0ccxuirHJedhojWhNznhMm9edvfdsTX1wq8K/fa5zGe3Hci0NBc3Xu169/cUnhQhObj/gOjPm+W/&#10;NBcNh4vzOamPU1XTZdvAuSlQBWC8IGoqyOxZszPGnbvK91mvV292QqWnu9Psz+5ep+eAy4VDh3MD&#10;2rlIqm2b/nJW+2dXNsnc39R8/xspmaG5f2abuer3X/mVty2JM3F2ZYtEvtCEJHDFyc7YCsmgRQU9&#10;aeBF2Y7d9QVw17azPAfYA4Ct/wqJQL8F4JfAn35TPDiBNYrNbqKY/TAQT+JRS9x8oba5qeMeH+5R&#10;f13TgFaKKY/IigJtQLzLBPs8XmEFllZ/YQGWxAO5h1NYAFmZiRSIEQFBMehtQKwbUYVJdAqUMzXz&#10;j0lts0x6BhCYpd8q6WE+UAiU+GC4y6WbdjkMN1kiMoEb7UvtsbWFvQ4oTII+zXZzefnPtjxd9QcW&#10;/T5OAL9jBtDQLq95h+l9IkpBkou/9MTghIyUB0KEZhAZQ5+tQEunuZ1IENgMtFBIQC9mBjhLu9lf&#10;3DDwu3cI6B0A6hrNfalN4V0iSS4iFES4C4cfMACXRASVpqT5ySUCLfd/xW2f5zeHxPBycU/IdWJe&#10;Kx4nTJaJ7SURRfuTV4ogo6RXQkUFMLJKv2ULLm7JnuvXcCxVSRjat4rG/x+R6hrykHF+TlSdNkS1&#10;PYpb9DE70/xeckgy2zLVaRzjz5+/NDAo3fFt2tZVvbZjidhOrTQi+qCXRerPJHlzFX0cTjXaUvgy&#10;crPnMsDI7fmfqZnXkX6X+ZwAZ7MNire3uw+9ZWU4duRgWh+FlkOHDoq+83kX4GMIh8N6s0Uh+nhT&#10;6oJXlj28dOmCvltRiTjPOXgvjaZTQYaHRnGvH0MtspW8gQso3T3sAWBzz8trdOjwxN2/s2bNzexn&#10;HFrpH9tDQn/3tp5TeXoAWP3nQoJqyoaYB/fv6c2WpADi7MoWiXyl+BYdvLBFkq39luuzAuCt7dlz&#10;QI3tl8stokBZLvZTwwZkngDeX3xnK7CMx+Z4awLrXcO47TUtLEZFmbBYUZK+81Tah4BeC8Xuk7Vf&#10;lvaj/QSo5GOiZTLzuzV+STwEJBFA2wnigEBZDIh2Am3DOFhlgoBiVbuXovw035c8G5UP9jmGgV8d&#10;/UC8DwjQNW+WuSfoGshyfEwaCTLIZg7ynKDtRd4Gyg1AGfNbgXgEz8orMJtcYgn8V9UCyQEz5p/a&#10;i9J+MueEKDepKI2FQb7oj0G6ek/wmOR84fAQnp8WsSWV97W8YtR8GDzvuPSlVDEGSQgQCeKtBJZO&#10;PgEg/qz0l6YcQZSqNB//K1JXk8qLka+GGkJ6s0Un+pgtzeEFhD1GynzOM61ntMWWD/my6ET0thyp&#10;mPsuHD9+Qm82TTweT4b1n1SUnjIMBOtzt+rqbWRX++dyOFz4eTV3bubLdD7/Nyy/8Fv8psRj1nmU&#10;nx5aVuaDr8wnYmlFkkX9eSS10u//q7lGjh45LMbhzsMDgM9fpCmiN1sUoo9XVfbMuXhhChAANuN3&#10;olNBhpgAyON/erKONRaLZvTHyh5bhw5OHAFAkurD/tkpQLqDc7Z7OwXVZhc7wE9K5cl5nRPR+3ei&#10;3N+Jk8f1Zgsur/95iTu3b+PUiePYv28/Th49gp07dom8Lvv378fp06fx4sVLAH/0XW3l4eNH2L5j&#10;O+YvWIjevm50dnSgt68P8+fPw4VL5/XN/4o4u7JFIp8pSR4BEwucMOBWwbpKBPByDg+QgEm15ovf&#10;yjIL/HNbCrDSgZPlOs37KcCQgHxrN5DsQbe0OHYYBh7T2HqGga4+M4EaxVALoEhWYrb6Uruc04DH&#10;rPZPAI2s/ZR4jhKxEUClZTGgfRi/QzGEbG6yv6v8UKNP9bu+XeF1rD9ZCs14QRZ3stjXyHMt3P5J&#10;ZW4GTqgnEvGpIFoSQcJtn+cXg3ay1CeAeBvQ2Y8fjQm8bIwA8U7pzSGT/IkwEyVen+enAPPUNhMA&#10;PPfknEib9zxXeH7zMjlmixCQhBLPfas9G1UJBlIxRlmeUOQAoNSPkysEbjLnkf57bKWX9/+K1NfV&#10;mseUh2u5dT6o5GqRS9p4HV5zesmhz6rqsV3odcloi8rquai8mrMQAJLunl75AmbuO9azSe9X7DPK&#10;3J02c5Z5brTETLSMY6MJ4uYq+hic3muhxsJbkGfNmpnRbz6qilgmQL95vJwVP6u6DJT7PBgY6MOD&#10;h7fT2vpbcvDAocxx5nj9+P5qaW7Rmy0K0cerqttjjv38mSkQAjDWvBpDp4IMDvRnjNu5Fvb/qamx&#10;0aZPqfJ/9ciRQ/pu4xa1HydgP5uOJjrwt/vvcSLW+0YWAnQ05X1XrJlcgtTxWB29U/G26j4u1NY4&#10;f+eYaHF2ZYtEPnncEqToLvoKMBHWVwY9Cojn9SJ5n2rxV0G+4jlA2wlApRAEYrlKHMi+xP7SGio8&#10;AbhMWxxo6cafxlbcMbxAC5XrmwbE1Rhu6eofVUAk9c3WVQZvYnu5rfAAkMCUYv9FWARZjzuAtiHM&#10;k394Jc1fN3o9QEtPqgxfCyX1kyQAkQHiekh3fOEVoAB+jtEXhIBUniecS6A5YVYWoJwCje2mBwgp&#10;A3Se2zx/2Q3fAvmcy4It9zwe9V5QySNlzlpzSplz/F20q7ajjEEoAX7eXo6T5qW7Elg2+QRAVWVV&#10;xrXLV/8r0tkh4xfz0Hzj//6GmOPN70WJX3ZCDc6zmtu25UpZhpyK1ZaSb0Xvw07VF7Zskp0YMZc7&#10;9XzRiYRcleNDA/V1epMTLrNnzzL7zWNeqKrLg7v3sXvPHixYsBgd7W1ItCXR1dONoaFBLF6yGPsP&#10;7sfDh6NXC/ibcvCwSQBYHgp5nJ+WSQjhyEf0carK98D5M1OjCoAdEMtVp4IMDE4AAeDy6M1OqIQb&#10;TALA7r+Fr8/BAxPrAUASCI7fe4/U7ZGW/FGqu/C2+nzL5X/FTrwygWXqP8f5f0V3d4febEGF+7XG&#10;TP9vbpdpWEojB6hyl8v6H8uqKoE3Cpn3t+XvjyAPEQSAsJAT2JXAjEGRAPcKaGGwYoEoBmQSQFmg&#10;XgFM1nf+LbexQJJsx1pHykBdUQJEIgGctOS3dAHxDqClQ4KmRhnXL92ohbVYSSrIoEuAPgZkClFB&#10;4wkSIOWkgKQxINmLf6prUEGTbKyJWtJR1IWIYeAnzZ/2/hS4J/d9QfBIzwsrOaPilSJCObRs+kTQ&#10;cNUIi1CSAJrCAgTZJEML0q613NYC89SeQi7wdtZ81PYRIF0SV2LcqreMVEE2KfeHNccVYsBap3jJ&#10;MPEgxk4EQAWwYvIJgHCw3rxmEnzZ/WGPpW4ZI/r1x3e9+Skpu3Zsk+fEIbutabHLeJ5xVKqIXnTm&#10;L5irNzummLH6qXPLLw+cbMypcDv23iy56ZZtVFslU3i9ly0X9FLiplJw5vLOzk59l1FF79epVlVV&#10;6U1OuMycNT2j33z0vyZHDlMIAJXpcv5cYAtdrHnqhQC4pafLuXPF7wEwXp0K0mdl2M8cv+0yWy2s&#10;B0CwNmjTp6n8nD98aOIJABK9v3zUSlbqMnD0qH2CV32flOZXBtDndV5elJVJyYoqv95sQaWe83FR&#10;jjFfBQz5LmhW5dHGmDbm9P9pnURR1+tJvws9d3MRZ1e2SORfj0eCEQJNDOwJOHHGcsX6r4IYCxhp&#10;gEZsJ0GQyL6vWFrTVBIMFgBT2hHATwIjaocBFZEAAiBJV33ajxL9EeCjDP+ixB+BSsVdXPRDy7V8&#10;AgJUSiJCbEueABLUiXFQLfZ2UX5wkCbYKMzTf1udv9hkU7qhl9EDsHdQAnU5F4gE4GSMFthWkvEx&#10;MBYql4nrJwG/yOkgQTwl0hNZ9OUc4v2Y/LGAPRNZcjsr34TsT3wqAJ6X8RxV56s1/5V7xCIXlHtD&#10;tCHV2lYLbRDr5DF6/o4HQGtbUrycevmlVrHE5qomgPPg7KlTevNTUh7dfyCPLc/7QZ6/jx/e6k0X&#10;laSP2+E195gEwL599sB5NBH72/THRJJToZh1ET+eRwkwehllt2FdWpsT4n7weSgRHZeaSn8hcSr5&#10;EGyq+qnqTYFl+rRpGf3qbpiZ6zP1vyZHjh4Tx8UAZnTVzpF4QXchEmnSmy0KyRx/SjkE4PKFS/pu&#10;RSU0xkwg4UyngvQyAZCXpuZlIaW21gyjs1Ouc3/o0H59twkRioO3+hvHuzxVLeHvdkJVvWid+P9Q&#10;nuv5egBUVVWb4XA2YxlNaXsrjw5hvEmWFSuWpYC/A7U7Tpdohz0hMkkE0mKQ4hiFQ/lItYpF3HE0&#10;BUwst3wl/lmAcgYqDGJkUjULCCmhAGK5QgowkLK2UcCY1TYDIIU0sDwL2LIvY8a5TwEapeWfXMEF&#10;cJQWY9GHLPNGAF9klJd9sHVZHLv8TuCSKgCIePGoKP13sK5eZuHPrF06Xp3Y9nJ7AXOiEzs+U/2G&#10;gZt19WbOBq78IMAwkQB0HaTbvvDAUBL2MYAXSss4saO0wtM1E9eYQ0WUOcQx/9actCEEeK7w/OP5&#10;abWlLBP3hTLvrXmqbif3422s7+y1oJEAgoiSc5RJK7f/r+QAWLCAan67RFI3ngNO5wLFbtM+ixbO&#10;05ufkvLzxw/zPNj8+eSkMpnd9q0b9aaLSjLG7UDJXZHOzz/vnJMcaS8sws2Sv+fnAUAixiXLzOlj&#10;zVV1cXnN56zLo21rufH79F3GFEfPbpv55ytznnTRqQwPm0nG0p4DNmMZS/9rcvKECSycEqSqRhqd&#10;h8xMhujjVOepS3oAXDk/BZIA5gFEVJ0K0tXVlTHufLSQwpV0bFWC8n179+i7TZi4PFzdKBeyzl7p&#10;+Uf/J2ZSv8xQgKw5gpQwLyfS09ktni15v3fk0edEyo6dO1DhT3kxOH2PzFDhgWGey3JfGY4et/fE&#10;+Bvy987yOOST1zAT5TVEUiDJstJLsMPgha2mTA5YsdMS2DAY4u0sMKWQCQKEKdZX7ke1mKrLmRgQ&#10;VlIG+RIYUkgAASay+nISN9EWx32ztV8CRUEiMCCT4xd9SLBIbYtKAJRskOrUx1EnJx7f+BkTssA6&#10;1g0z1vpiUOvcSfepVnogJbq1a0bEjjpfeI4xqOZrJ3+LeapY7Wk+CMAvEz+KnBFEKsiKARwGwHNJ&#10;BfMWQJd9ZFjvVZKASQU5bvFdWc7b8XLr/pD3iFiuzP+0vuTxiG2SgIcIgMlN4EKyfuN6cd04ARtf&#10;Q/265qLVldV681NW9GPLR6uqC++uPR5Rx+r0mjNhlI/obemajzBA9Uqw4kQ90nPg8MF0ixQtc3t8&#10;gtCh0m9uj6xjL7Z3YdeOrWnb5yLUpu25zumlzwVvHlUXnMr04VIIgJ2cPXtGHFduHgD22tTQqDdb&#10;FCKOy2a8pG4RWmPg2pUr+m5FJfq489GpIN09kgDI6ZmRruo1LqT4K/wZfVtjkKBu7/69+m4TJr9+&#10;f8voN6VZgLs6Rpv7Yd/e3Wl9pAgA+lTaJG80+duJ7JShh3q/uSp7JPxtoao6/J9KXn3ZCNPRyBmP&#10;24Wa2hqsXT35RrFc5O+f5TxEeACIMnmUPV8BNwzyhSu//K6CdhXwWyBJBf4SYKseAryvFdstPxn4&#10;CUBERIH0EmDwZPVLYK7N9AIQ4E9ajS0rslRK/md5AEhwqGZ5V2PJOebfshLHgEg70DmM05arkPMX&#10;yOJX+xtQXZ/vQ8dOhVWPf7sM7KCYnWSPee1EGb4kEOTQEYXEseaEtOzTd6t0HoNtmhe8nPbjMBD6&#10;njRLAFqhAryvCvy5H6Vd616QfQjPA/YW4Xmu7K8SB6IdhTjj9WIuK4BfzDfeVxkTtU1znKoAjKzQ&#10;b9mCy/ETR+U1M69VvvPAI19G/isyXhaetZhFH2s+mo/obeiajyxfslTsy+6luSqDOXpmVSvx9bFo&#10;s7WNmzxc6IXG40qL08xH9P5zV/O4qFRioWXGzPETAHQ+/2ty6cplcWz/Y+9qQKssv/i4XLhcxhiD&#10;McYYjDHGYIwxxmCMMQYyxhgDERFBRESQiJAgIiKiSBSLJFExjIxCRaVIUVEsKioqKkoqKiosKiwq&#10;+sBEpRLPn3Oe83vuuc/92Hvvdq93/p8fPNx73/f5fs/73vd3znnO42JNFI65XMKuGeMNvA1gqWc/&#10;1hdf/ODdsFhDIex3NWklYHZ+rqDfSZP9X6slWlpaC9r2fVDi9/JLtVkCAKxet7ag7eWM64OtcIsl&#10;GBArwScXL+bexZfw/tEI+OzTTwv6JanMuMLnTyOjsXtXAlc5COAgr6HXddNYYy0kCOTIkn2T4Aot&#10;5FwJDwKz4TcUAyBEnqhbMhQqFwxBF+WAIVNCslRBIKQN9aOvRtEAN3Jv5cU5VniYXQU84ePvE0QL&#10;d9Mvq2app4hALp5KPwCQckQ4RU38EskuamadS5rdTHV7pCy/XNTA+4Dr5eTq5X7kLPTcP454mm1K&#10;0SRbcfPKLj6+UsmN242R6/xkaIxobrOLPyHXVtfyy/UxgSLhNSK/lfDzJ6z/kCmQbG9Fx/VVGRMS&#10;r8ch21YGpA7raaDn4UkiMmXl08is9CFYTuLr5/a4z9wHxMVA/0wSmWRFCJflbQA7iR7fE96yNcdH&#10;H/BLLQe2qvylNi/dYQqA3l4Et1navDQyuH8l3RgTpkrx2y8/u7Jl2q0WrnzpekunXJn8ugoTFAzN&#10;vMtJFUA97vlYpK9lXpCk/TpsL7lu3VLWGOfSnYZPP/nIja3Mi/9iaXBwIKy2IYD+hS/hLKPNzc3y&#10;/asvvwyLNRTCua4mrQRMTatysswzNEmqJbBFatGkSteXX3opLLbsKGib0yLP2MVSXt3+vckuoSz8&#10;P0mGW1Km6ncxHddTe/eHFdcd//z7n/apnMKlvPw2Mhq7dyXwN7YBHFdCDDLtiY5xkwfp8eRJib0Q&#10;MkPCxapr3O3lE0EFAzKOMnmxBAzxE6IHQgWiZRQEHLvA99ESOdMXnONPthKjTiZlWIfO1uLxSaLx&#10;NURrttAGFcbCP7+lpBStamqiQ629tJW3b+J1LIbcL29bZZISfXuMlQysEGBivrGpiZ5sbqZznYP0&#10;/fQCPds3Si1SjrftWJoywpZdwy+us2uJJmfdMg622otHBi8H0OvCXgFMyvlayTVUefMyBJIOAq7W&#10;figQQMpB5r2MafKybOQPigWvCDDKJmnTfPf1qbLJewmwnKk3gvw2SiyRPyjFjMeLxKNQBQB7RDTf&#10;nhgADFEA6Lp1JyvlH8zFUlrX3H373bdh9SsSDz3wgIxnqffpmbNnw6obApd//F7659zzKr/enDo7&#10;2sJqF8XPv1zW8vlt2nmuFr6+ql7wXH8K6kIKtob99tJXeW0nRdhepYkteLXGal1jvFTZv9Nw6dK3&#10;Mq5KvUw4IaL4wGB/WG1DoJzHU7M+27/5+uuwWENB+lvFtbFpJWBiVc47qepUY0Wi3yqz6HPOHXv5&#10;pRNhsWXHd998XaIP1afnDz0vdeN3Jgsvslwe3E+VImyrkgTPipHxxvAyqmbel+M9oB5o7N6VwF/N&#10;KWd55HXTYsm0lktj4YdnAIi1J+FYJgAyZkkPLO6WsBsiBosszoMIoR9i7TXKgLw6zXkc82QsPAbl&#10;gbqJg9gNcPtsdeZPjvq/imjNVvqpv98R3mxKiHEokJWknPCmxKPg5vAc0aa7iBbm6dvBIXqptZt2&#10;Z5vpkaYmmmlqkpgDrUVvkmLHqkz8gm/WLHJgvod4T9+ONvpvYhXRwgYXqX/1Zrdl35qttFraX1of&#10;cnOhng5NTfRWZ7d4XNAoB2BUV39x/4fFfzynxIFsWCIOOQDxRpBHL7+h3FnZNr+lDqtQwL2gdaE/&#10;qAvtoT95CiirdCgihyiH+8ufUyWCLImYUgXA3vCWrQv89VpCxFykNWvXhtWvSJw/f17Gk63I3Td3&#10;z0gwH972a6wx/oxDvPjSy0X6nyzBwnFgf+VBDr/48rOC+nyq8qUJOPzCEVdPFWu0sbXbE7sepzff&#10;frPgvEu5eqtFYZ35qZB05z+H+Tlaa6xdv76gX9WkOw1XrlyRcVWjAGBLGHvb9PX1hNU2BIrtyoEE&#10;gnP58o9hsYaC9HeJ/2ErAcNjowX9Tpz0GcvPmVqinEIJrvMnaxgDwKKrvdM9R5coG+Hzv3/QbaGc&#10;0vujWKoUYflqUrq5MGDh7QD6U/hsCX8XT42Mxu5dCfyVbsoRGiEzlhxpgtWcv4uLPyz/iFiu5B2k&#10;yVvcLfGxxMyQIMQBkGSJlLbJll/bF1+W82rEeEvqfB1qDbZ1IpAgxsrbCYrFeZxobJJocq1Ep9/i&#10;Ba70TVw8lSHJ6RQdaG0hWn0PUe+oW5c+uYZo1WaiGbaCryZatYZoYi193zNCR3r6aWsmTSNsVQvr&#10;sqnMQ7VY4h0N2OuAFRzdTU20rSlNn7DlfXo90dq7iFZvcXPZy14dY+56r72b3h4acMqQvAdmifkp&#10;1yc+Z+oYbWqiGzzuuTVE/WzZ12soihmWPZYrE+xPZBNWfiibjCJJlEpIJvCfKAuMbHkZM4ohyJb3&#10;HFA5yvutyffH1Id7B3UImbcKAr1f0Bf0He1ia0OR+VVELW1EO+u/BICRf91KyPQiqV5rC+uJcIwy&#10;ziLHiiUE5GnU+diw3rl5V7On+VLG9dFH7zsZK/PcWApyzxsrx9XJdH7KeYj19VVvxS2sN1myFrVa&#10;Y/36Imtnq0h3HtRFdwny1N5VuddMPVDuuYYX+D//vhIWayhIX6vYCtSmlYChkZGCfleTaolSgd84&#10;4f55qU4KAEbYh6Wmo8depMmJMf1deqyVAt421Sf+n6puedpyo9x/fJLUyGjs3pXAlSzHAJhySwCE&#10;1MDKCsIEwqLb6QmhBoFRq6x3z1cyBVLD9ea59sOKC6IeKgvUm0CIv7HaQ+EADwGvEAjqziNl2t88&#10;oqX5+ZgoLJhwsbv5JFHfBNG6e+lET28R7dTS0zQL79hqoumNTgHA45iYJBpbIBpeIBpZcEqA+U1E&#10;sxuJNtxLtLCZaGEtHenupA6up8qbB3/kA+k0fTg0Rt+19dNPQ8NuTue2EK3Z5vrFc9Y/TdTH/ePl&#10;ERNEvWNEU/NE8xtoezVWjkVTinbx2tlVPA+rXNuy1SPkkD0AeHs8yKIu1wBp5ngBVg7stbYWfmuV&#10;t+vzIXdyziZTl1cc2GTySv0mSCHuI8iayCz6g3sLyxhwf2kdrIiA0iDTdltiADDs9XFrwpd27e8U&#10;YDzVLYPhP2I3j40IjrLLfcsRy8pTNXjzjdfzXSWLKFWWArYuVXe9CvtRKi0FYV3VpFpjvSqHKk/5&#10;z407EawI56CQhWNfJOn/eUd77XdxqAYF/TUJHg//3LgRFmsoSH+rXT+taSVgYMBZnpeaaomwLZvw&#10;v/hyHRUAzx06mOtDle/WNuE/JpPOlP3fqBQPPHC/ll3aO9j3330XVl13hH1KmhCXqJHR2L0rgSuZ&#10;lJIjJdkgUrCogsDg0xMbECclSFgGAELjtwoMSI61tIbEPI8k2WBs6IvGEbCkTMi8rQttWJKvx8d0&#10;1wBRZmifZN35GNH4HNHULI2zwKWdxo3XxIeCWC4VvenT7sFwsbNXdhagkXnXZyH+3Ic5p3xgpcAA&#10;W9zHiAbGifpZGTJLtOUB+rSnX/qC+ou2s1hKNdEc30DrtxItrCOaXUc0OefmnNuVOZohmlhNNDHr&#10;EiLp864IqzYRTU6LRwLqrLgf5iHLZbE1IHs4/NY/SDS92skik31/PdkabqzrchzJEHkrAyJ3lpwb&#10;GeM8QtDhvaLfPZnXtr2LP+QLCiZbnyY+z8tJ/P1h+oS6cU/4fgcyKwkKAB6zxgDYdXtiAAwODzrC&#10;inXOCa3CpWTi448/DJtYkRgcHNRAS+bPuOTLQ+k/7APPVu4qX2vk97t038MET4+J8YmwykQ4deZU&#10;SblBWgpef+0VrQdjSj42TqX6Zo8vBa6Oyvpk288U2Y96ubF+yUsAGv8FrlrwuLyVruSzIDcH4e/m&#10;bHNYZUNA5MuPJ7/vkL1GB/cxg1g2VaaVgCG4nhfpf/JU2+cI/ieK9RHHXnwpf1u9WoPlO7XkZQAu&#10;IcjhYkF0K8WtmzcK6lg0FXkOrVu3Oqy67rD9KZSD4vPG+VbC86axe1cCVzNsmWaSB8ujEhRslQcS&#10;g+9iVQcRQ2A2Jfs4bj0JYMn3yZAxT7agSFACBZIn9fJxa/FFe7YfIFxK0jzxM1ZfiTSPJQFKsvgc&#10;E1wONLd6I53vbFU393QR4aw+rWbBZRf7CSbcTHBnicbX6T71c04ZIN4SOub+cUfKe8aIFjbS+UzW&#10;keUlPqjGuB+rN7lx94wahY96VfCShIl5txxiQomx/GZ3/DnZtu+Nzi6Zo7z5KfKwyTsXvkT430wq&#10;3bEH2AuAYw9wH4a0b+L+z7EBoPjR+YESCTIp11y3DcR48uRMk7fqGzn0SgAjN74e5IH8hXJmyqEe&#10;KWtkHnVCCYD6/T2D/pjAhrwUghUALR23LQjg2++8K/dBWvavLXJdEyasl+/uym2ntpLx6Refu3FV&#10;81JptlTMpmv7slUNCvpbUUrRu2++GVaZCEePHi7554+0VPi6yj2rSqWiZfg/wvV534GlKXO4jmru&#10;MevVUGts3FC9AsDu7XwngseVWeSlv1jCdpNMHBoR0sci/eZUzZZmtwPS1yV6Lq4E9Pdjh5oKEgi5&#10;eb7VEuUUsCDNJ07UVwHAWOp7daWpGoR1VJtuN8L++FT0P9al5VK01xqN3bsSuMpBADniuLhVB9ZP&#10;IaSGaPOnd8237v2GvHqipUoET8RM8lvugeSDtFlyZIgbEzCpEwTOeBTA2ivH0X8dA757IqdEka3s&#10;GOcAj3WeaHoN3QVBsw+EPAK7WAoebBIxP0Wvj44QLdxD1MWWdlWKyHwbjwa29ou1fc71c5yVBLNE&#10;67fR8XRbrv7EfQlSKkVDUACwMoLbFGs/E3xuS63vMifs/j9MNMhLAZiQThF1s2v+HNHcBpr39RY+&#10;yBOlQCHA8Qg4NsH7bd1uCcQAe0Pw8gh2q8f2eZAFIyOeWCvphkxA/iAPMi7IH87zdxuw0sqqkT/J&#10;h3qgJDDeAVLOBAj0/TPfWd4L7iVzD/ik/ZRgiLPqAXB7ggAy+Nqkg0jn5VMJLwG93isF3X1d4aE8&#10;FIyvzItyqcTb+jQauF/ZUsGLFnnu8HOuWjz79EFKF9TPcpeTvaWiDVtQFbRTfVout8Sw3mpSrbGu&#10;2P7ZVaQ7EeEYK/1f5OUDjQj0L/dsKxxXo6NUvytJKwGD/VgC0LhjLdc3KFOPH6u/AmB2aqqgP0tL&#10;pcfJqRos9n6x2PmltL2cCPtTaWpkNHbvSuAf3kJocl4JCNytlTzBKi2kiAk9rOYg/7DYG0t8HqEC&#10;YTPJ5hdib8+BNGFJAty0tT/e6sp5QndwkCn0X/PI2nElYUIo9Ry7/A+OEw0OEa3aQB/09lObChmT&#10;0ZzQ4WYuf1MjWXeVpkwTPchCu7CFaGq1Kk/YA4D7rmQbQQxFIYA4C+wFwPM8R7T6Lnq+iuUIxRIT&#10;d5pdn4vnwPMBRQm7sMPSLsRUz7ElGu7tvN5+boH+6Oxyc5Rx9SZdX5v3kFIlCx/D8gbeAUHiH/C2&#10;gNyWzJMGgQRpx/UPCb2VOe8BEpwDmffnUYc9ZuQWMmfzeoUSlqhALvU7lBHeC4GPG+UWf5dglOYc&#10;5BpKCb4OrJRrbSM6cCi8ZesGXKtMite4Fl7PilIqRR+883bYRMMB/aX/boWnPNo7WiUPr/UrGGeC&#10;lNIlRk8ffCas+rbhmWeedv2T65zsWWdTS2v1bsx7nnqqoL4wLRXvvPVWQZ08zmTPLjcf1rUzo15i&#10;rCBbKgrbqzBxIN8aY+0aKAAqlw2b7kSUi25eNBXJ34gI+4hk/wsaHWHfK09Lv7/rgeHhIdffKjxR&#10;bKolyrrGq0ydOHYsLFYXFPSlyD26XKka7N29R8pyML9cXWXmM0w6nv3794dV1w23bt3UvjgjQ6Xv&#10;lPx/28ho7N6VwA2vAAhIipAtJlDWkhqSJEP8hcAY8iQJAQINwbJWT1+nsYbKsWD9tSdSQf3+mJIz&#10;6Q9InVplhcTqsVG4WfP69jmXh63fA1M0VUTg+OUw2Qti8dTSlKJv2aq98X6dU7Zm65wyCfRE0BBA&#10;URKw27suT1hzNz3blJat+sL6K0qpJpoUZQQvPdA5Fss/exyoAsDPLeZRrwFbpFkRxP1hT4H5zfRA&#10;G9/EcOGv4EGkfSnUWKZlrs83d0rAQad44ACAGhNgHPKAfkFBZGQA8R6gMMgj7/AWMDJktwyEHOcR&#10;eE3+Gum8YG48aUcy7aM+3Fe2Hi+3ms/3V3el4CUgXFdrK9Ge26gAgJIm4fr/Ugna/VZWaDQwNq3f&#10;WLCtTzG8+uqrmsfKffJ7gP/4EPW4UdDT3eP6Vqm7rL7Uvf/uu2GVibH9oYekjrzgq8HLwXKgSV+e&#10;3JZTFY4zUADg+fXSiaW/sIbtJE1W2VxrrF27uqD9SlK9+nk70NvX4cZZjuCUSByhnp+vjYhC12g3&#10;vnouPVkqpJ9VXBebVgKGBlUBsMRUSyS5DieO1y8IoMWXX3zh+5At8h9Y+L5afaoW7v7LLZsN/yOT&#10;pHTm9nkeXr9+zfUhTw4K57pUalRPKaD6K3sbcY0tGFMaSV1InpIWkBuxFhti6AmNIVUgM35JgFpt&#10;UQYBAvPKB4TMJ3gBGPIFwi/HTDmQL5xHn6TfamUH+RKipZZ2tq4i79Q8/do1QE2tKWpiN1HcVFXc&#10;XGFazUFVptcSzXGEfXart9HgVTFhFSPcN5DcPrbQTxOtv5ueUTf5sP5Kk8QAmGdlD/eF6+f4A2xt&#10;V+8DXvsvgRPV20OO8/p/zc9bF/L31Rvop6FxozRJfhMjifVMymVclN6ss4pyvIRbbAGf5LgIEzlF&#10;CC+HAGGGzHjljl5jP58qF4hpYb1FrGJDxmpkT+pTrxOrPJDf1pvAXDd89+fQjvYJ8umJP5QAep/5&#10;vmte8QBgxdS02wZw/7PhLVs3HDt+zF/fpSsB+LNxH+A///RTQZ/LAXmqVRA67XfjzAf6Ve2LzlLw&#10;4H33aT2lnyPLgbGxYVef3xWgOkUAp+UktGHdSVPO8lx7K+W6ddXHALDpTsSOndsLxpk0Yf/zn3/5&#10;Jaz2tuLmf4WBx4o9Gxod0u+8d7nK7/eVgIEhDtpb2PckCYrXWltYw3aLpRMnToTF6oa2dufZxylj&#10;SHYxuV9Kqha57Swrl+HlaH854PqQG0cl3lPsidrIuL0zWyWuswJgUkm+rLe2hFtJiyf2SlLENRtE&#10;W4kMvsP9XkiQWYfvCRjn5Tx6zhJ7T5D0u48rYCz7Qrw0vyeDRimBdjiBEDJplWj/ekyWAjBBZOv3&#10;uLicX2jtov6mtCwD4Kj0zlqUf6MlehBo0DR2a/9geNxF/ud5la3tQPJt/3RcfIyDMWJbQh4v93nt&#10;RtqPtjWgWqUJ/eYdDmiV9kNc/Ll9dfMXBYTOo3hKqAIFCgm5vqoMWLWGaHYznef5KaItLZ+QP0co&#10;OahgX1OK7kpl6Wymw/WJlwH45RFYIoH5wvUPSTXm1syrKFrMUhAoXiA/ch2M3Fkij+vgZRLyrvkg&#10;f5Bv8eiA4iqw+Et+kHzjOWPlFec5CCDLS0s70Z7bpwBgFF6/MqnMwxwy+MiD94ZNNARsH/mPhj/L&#10;Yc3C6qrJv7Sh93JfX29Y9W1B2L/yyXnrZHUJxNzMTFhdRVi/Jt+6zNchfNYuBy5+9LGrr4Rls9LU&#10;19cXNlEVwnqrSbXGevGOKWw3eXJzfCfi008vFhlvsiTkK5Wm40ePhNXeVrzpd87QVMRqNzVR3a4f&#10;9YTMccH9niCtoGUODHhwVbeFtSoAakywCts1Sef72G1aAgCEcxL2bzlStTj4zAHnPl8lD2jNNlNL&#10;SzM9+fjOsOq6AW7/MAiFfSyfaiufS0X1V/Y24mqaFQBYGx8oAEBWPMlSIiNb6CmhEcWBITYgM57c&#10;gDwasuQJT0Cq/PGAoBWQ/5CUaT4QMUvobD9A/rAFIAdaYzdzPj67iWh8mn5sbZM19xMQOkNwK3nh&#10;f5Rv9A33u6j23B9Wogj5h7IF455xRBfLAYQ0qiWa0+qttKdIX6pJU7zcYxUH+4MCRBUO4roOhQD3&#10;ywQn5PlGADteJsDeE6yYmFonwRSHte7whT1MfF52WODELxPpNLUyeWhqonNNrXSzd8zFlhhfcF4J&#10;rAyxlnfepUKuWUD+vWwYq30oYz5eBQi+yhDkEvLk5Us9R1CP5DN1WPm0CgJ//VBXIM9eoYB+4X5S&#10;5QbqZw8AlpXmttu6BICRu4bV/elwCu+bRkNvR6cnhYi1kWnJhtkKwPn8y2UC98ZS6XbjscceK0KK&#10;k6elYmp01NVVZg6XC1zXYs+q8ilnvfjm66/D6qtCYRvJkree8HO9xtiwbl1B+9WkOxXhOG0qJ28g&#10;bHPTk2GVtxUjIyP5fU+nvGs0P8/5+OlTL4fFGg6u74XzvlhaScscGP29fa6/1RBV89ytJQrazUuu&#10;D7drCQBw6vRJ3ycrA2XjF1SYlgLUUe6ZUj7dXkWs74fhMomVAXX4n1sKGrt3JfAXbwM4AVd5tfwK&#10;QYGV3+wGICRF17GLFRNkR0kNSIwn9pYAIY/57YkVjqOs/QRhUsuqr0vrF9JlyB7a9P0x52R/eS0L&#10;xcW4KgS4ntnVRGs3E627m76dmqCdmRR1hEKYKKXoh64BojV3abtMmnkLQLMtoiWUmAsh31Bk8K4A&#10;bheAZ7w2cmkPoRG+8Tneg3hAaLsSiJDb4+vKygjtA6zZ6K94UPAxtszzkoApopkNdLy3xwdPzP35&#10;qEa5oA/uOJMs9kY41tlDf/HWiDNriFZtdDsScP0cAFHmQgPtIV4CiLWfO72+UPh4WTKKFJExJd+Y&#10;3wL5CGQV36G4gXz5dkxekHiRPc6rcSbsPSGKDFVowNtFxoHvKtfwcuA5ZwUILwG4zQqA3XueWLLi&#10;yaeUC562ecOGsJnbhr179vq+2b6++fbia9rzy1Q/R8/e5mCAzRUu70D8Ah5zc3ZxRcliGBrSCNZl&#10;XrKWC97Lo0gbSVIttswK26gm1Rpr16oCoBqCUcd+3i6E40yaMurW29K89PtoOcF9Ek+cOtyTtYSM&#10;o4qtbG3+lYD+wYGCMVSTaomwLZsw3y8ev70eAIy2VrccVZ51S3zeFUtLQbbF9S2d0T5WkXiuP//s&#10;07DquiB//X9liZWljYylXdnbhKsSBJCJHwg0yBWIPiyxbCFW0gxSCEs6SAwIldQDcgtSbgiRPw7r&#10;MtoFkdJzIP3I7wmcJYKG+FnC6omfnmOrqhxXUsnHZW05j4vHrwRxatat2199jygCPukdog1NTUpy&#10;WXgXF+DRpizRmo1EUwuO/PPaeVYA8K4Dnijqunv0UYgmu9hj3LxN3yzRuq30ZJE2qkndTU30T/+I&#10;6xcTbSHXCzpXJoCdKEpAnqEs0dgJiKvAbupTPE8b6L4ibZX6w+VI/8+0ZIhGx3JbEk7zPI256Pfc&#10;nuxGYGIisPIhlA8vR9pv6Stk0C4FUNnxycqokY88JZexzsvvIvXg3hDlRFC/lDPKHdueXHsoE4xS&#10;Qb6r14d4APAuAO1ET91ecsgIr2G565s0NQK+vfR1Qb9kf/cKoqpzGVZqFNZTWbqdCPuyeMo9A+nm&#10;v2F1FaOr0wVRKydTy4Vjx464tpbwIsLBiMbHR8Kqq0ZYfzWp1li3dk1Bm9WkOxWdHRoIsJIUkItG&#10;gu9XgfU89w60EsD9LPdcSZJWArAEoKpkDDe1REG7JkGxert2AQiB+Qj7uRxpqQjrS5rSCOqsc307&#10;ED7zfEr4f9zIaOzelYBbAqDrwr3rtyVDhmxjfTOIoZAgJV3+N/JZsoY6jcLAE39rETWf/hwi46Mu&#10;JXrWgppHvmzZwJUbUeL9cSab4869XAID6vp3UWxMuMBzvIXf7Ho60NUp5LXUnwmO8+drvI/9mi1E&#10;A2NK9tiaz+SZtx1UazC73Nu17einKAN0frj99ZtpZ5H2SqYiNxj6xoEEv+F15bzcQTwSdC5kCYIS&#10;TyG+WDOPJSGqsECwQO7nJO+iwPOziT5vbTfu/YXtI61qaqJvOc7A3CaiVeuIRjkgIc8Dzzu3zfOB&#10;YH+8EwJfE7uGX+UPBNoTap0/KAPwG7KGec2bYys7Rl7z5NmU8fn0EwoDyKzPg7YR40IVOyLHph6v&#10;MNNPKA24XL9ZArD39sYAYHR3thdcy6qSd1lO0+DIUNhM3cF94XWP8tmUoqwGoqwEPCa+v9LNpbxe&#10;yifkP3bscFh1XXDftnul/WyZ+7ZcWg50tbVJXeFSkeVuB2D5S2czFV+rmvWnSP3FUrn+1hozM6sK&#10;2kyejMLoDsWFc2erIgxyTfXe++qLz8JqbwtOnXrJ9U8VmwXPhlQT9fY2RuySxSBzXKDEMHOfIK0E&#10;dHV2VjSmYonL1hJJ+vbiidu7BABYv36Ti3WzBEt7YVoexVlna6XvY8FzSe+HDz/8MKy65ijan8VS&#10;KqWyU1sF1VKx9Ct7G/A3ewAwGRQXcBARWDwtoTaECkTJHgcZF9KkRA0EJ8wDgiVWb7V4oz35bt21&#10;TXlP2EDMQLZAANGGJnvcj8ccAxkL+4p8fSPu99R6Ic03RyZoVypFfXnCycH5cn/ibA2XvezZOj40&#10;ZtrUT4wJ48A5+c6kmq3rrCjgSPhriTZuoYfDG0JvhsJj5RN7MbzX3Eo0v84tMRicV+s1E2f+rf0B&#10;GfXXmudPPUJ4mQC8F9gLYHoV0fxGid6PAIitKV1LzQ+aVJOs9X+iqYluTsy4mAg8Vla8yLU24/cu&#10;+zpPPlYDrrP1OMGyFZUfKIsgr/YTebxcoM5QPlSW8mRZlTGQWfTZ3h9W4WXrQp9xrb184bdRHnCd&#10;8HiQPBoE8MkD4S1bd/z+m4uQLw/hEi9T1aQvv7x9L7xhX+CatmbtQph1UUh5fgZIXZXfl5Ju0/o2&#10;6XvYlyIvksV+/3L5clhdVchmi3hQ1NA6mjHtheNKkpqzy7uVUlh/JQn9rzWmp6cL2k6aVtp66mrh&#10;x6xLpiqVrY7WlrDK2wI8w9D/3Dg4YKH7/suP34fFGhLhHBdPhc9sKIY5rQQM9GsMgCWmWqLYPPuk&#10;cnWygeJKOMURy0H18Y9sWs5nta9T563SZw0n9lysN4ptpbtYsvkaGY3duxK4wi+ebJ0W93QlzUJ8&#10;ODHpU0IOYu/JuCVQluQYIuTJjyFJIHMgPjZPXnljgc0jVQGR8oTKloFywdQPggjrv2/Lkj1D0Ed5&#10;izy23LLr/iRR7xDR9EaxeF8aH6E92WYJqtellnW2ILIV/GJnH9HCRrWmqys71yd9sRZqtrpjXJgT&#10;DVIo7XK0/XXiAfAYC3+oha8icTyDN7PNzvVeIvrz8gSQV3M9RVGB38Gc8XG2xvMadbi+b7iH3hgc&#10;EAWDjwegiYMpnm/rJuK1/lPzzquB6+AxcsJc5LWt18ArIfRTvBMwZ/AEMIoeK6NWNiSPzj/INq61&#10;lWe5RoFMoW0h/WhLrfk+nx7zHiYoa2JqwHNC6kIZe39oHswxK4Oy7UT7ng5v2duCPFlK6K5VLoFw&#10;3w6EfbGpGoxPjJd/uUmYtm5aH1ZdUxw6+KxX6iRdE9+SdZ8TI8NhdVWDXerDdlyqzUv4oWcOFmlr&#10;8YSXrQMHlveeDNspmYL/ABvxu9ZYNTNT2J+kyfT7TgZeVIsuCVrk/3s5ycFSkXuWlX6mrRSUG0P5&#10;VJtnT63Q29NdZAyVp1oibKtYevnll8Jitw03b/zr+4Xo9cuRlgMD/S7mQ0a9FitNGM99998fVl1T&#10;SDyOgufjIvfoCvn/aOzelcBfrAXiNdYFLtHGAsvJE3BY50HoLemxdehvT7Kw3t3UZQma/e2Jp/ku&#10;56wF1bQl/VTCaEkclBmIAu/JpZ6TthGczRBQqdcEoGMyz279HCyRSfncWqL5DUTza+mn4Ul6vamV&#10;tjQ10f0soNNrnEdFH7v/M9k16+ZB7mRMGnBP1tsr0QQJZGLN6+DH1xNtuYt2LCFolU28hOGbji7n&#10;ncBjGmcPAFwjEFJrlcf84NpoX8UdX5cwcN6JtUQLa2g9/jRTTdTe1ETr2OW/r98to5hZcPEWxMqP&#10;QHmoQ+XDu8iDYKuM5QUAhEzYgIpGcQU5wHFL9nFdvQzgM5BzKaP12PZEgWDKs4LHyxTyaB1C4k39&#10;vj3UG/RTxsdyoud4bmQXgNvvAcD47ItPCuRpyUkf7PUEt5cqEXH2qy+qD4wT1pVUu+1S7oW7nijs&#10;R+kUztlyIteGbS+//eVGOL5K0nIjrL+aVGt4BcASlX93Mg4+vb9gvJUklvl9+58Kq60rulp5OQ7v&#10;z+2uc9q8rGfUEtrZ1RUWa1iEc1xNWgno6nJu4eFzs9JUS4RthYn7/uKJE2Gx24qpaV36tMTnnk3L&#10;hbDealM9we2ldPvg5EmfRbfJSzIpGrt3JfAXTyoTM0tO8si3fgqZMaQb5Ajkxh73ZEeJlLcoB9ZP&#10;IeYgSZqEzBvrLKy3IOaeWKFOtA8LrbHSQlFhiaX0W+vn8+iD1GkCAko0fK1bggVynASdp0H+nHbH&#10;OGDgzHop/w+XH58j6ueAdqMaOJHrN9ZfPy5YozWQHJ/j7e9kfDPOvX5snSwBeAgKgCW6X481NdF1&#10;jnEwNq9BEc2OAJ70GyWFV1ZgznWpgJ9bDR7JMQTWbaYLTRka4u0GM830Elv92bNkag3R1GoX0FDi&#10;IHC7qgAAWbZt4xpLG0YpAG8JkGW+jvBACOUG9fi6jNzhPK4HPjEHuA+gUPDzoG175QDyg8yjH6bO&#10;POWDlgPx9/cEKxHMPHBeCYLICoCOhlEAMHJ/gsUJdPWp9sT3l59+zrXnNcq5P/X7770vLFIRXjjs&#10;gsuF4yo8ViLJ3KYom6lPNPB9+3bLy302m/HBgYqn3Bj4D5hf0l678EpY3ZJQ2KZLtXT9S2Nni5Le&#10;B8VTOrP8bpNhG9WkWmNyckraaWSC0QgIx+vTIhZE8SDU/b1vJ8J+8XNJrIUrxAoXomA8CVMtnz21&#10;QIfGAFhqqiXCtoqlY8eOhsVuOxa7dytNy4UPPnivoO5Fkx3LbbinuU3nuVbBu5Gm1gZZIlUK9ZvF&#10;ZcRfTewBAGIG0mSs5SBdnmyDwCm5AmHC+m2pQ0k3k2hsKweCZAmakDtYx2GJN3lw3pc35B59BeGy&#10;JMuTOksE8Qkyp/20RA9KCVjs2cLL52SfdlYAsMWciT8f12CBYkmfdVvZcQA7Ia1M6jSQm59PDWYX&#10;kj2Mj3/7YITsdTDmPADWb6RtRW4GmxZ7KYP3AK/Tl/X/3AYrGHiZA7cryoDAm4PH7X+DyOrcSP95&#10;qzodF49vajXdbO+k19JpusYBAhfuIZpdl9sBgQmtKBswJ8bDBK7vIOl+Tsw1Q6wCXCtR0mh5KyeQ&#10;AyHfWIJh5UhlWDwfLJHXtvK8UYysefKPfPCa0TxWMYD8PK+45nmKJlUcQDHkj2EuVA6ynUS794W3&#10;7G1FUpkrn3JrSTnxGuFMpnZKgFOnz/h2bL/T2Wb5zDYvz5ruHv8SVvmfG8qxpf3+h5emjEgC154j&#10;v0mvJayCy42wnWJpubFj+2Mqg8lcKOFu/+Zbb4ZVLRlhW9WkWmNq2ikAlprudGxYs1bGmXdPVUAg&#10;2D32oUceDautC/L6EvTZB0vlHXxWEKp/FufSSkBnR3vi53guFc5NLRG2VSwdP9p4CoCvvvq8ZCDJ&#10;ipIq0JcTw0NDsi1v6KEX3r/lkijDa6DYDvHDD9+5NnkZQAX9Q+ru6Q6rbCgs75WtE66yQPI2gH4H&#10;ACU13gVbk5AsQ65BtiQZKynq8ETMkC5blyd7hjgJycJx/ZS8Rdr15UBOLYnCMUPOoFxA3UJwLfk3&#10;x4QgMhGDy7q6rcu6d/USEBd4Dp7Iv9m6zUHxRl07/apQEUJvCL8ftxJnjBGu9OPsBYA+TOlygwXa&#10;ZG+E8MYJf5dJ9zY3E63ZmrtGTMwxTngryFxrLAJPjPW79JPzGQURovMzuefghbzTAa/1n+K6ddcD&#10;3mWC506IsF4znhdPurkP8ArQc74vOhc+P645yLvWgbn1Ccokc31FLlUW/LU3SgD5tCQeZUJlQQl5&#10;RH7pO8Zg5BN1oAwntCvKAFX+SOyNWaJsW8MpABZmsRa48OVhOdJyY3Z+oaANJnO12M+dEbaVSwnn&#10;S180/vjz97DqZUN3R5e0kcrk+mSDXpVLtUA4dt+nerUr4y8ca7FUC4RtJE31DK43Pc1xLgr7kCTV&#10;+jo2GjDWUOG4WMqkEe26/vN03/33FfTHpmy2Nsq/WiMcR/KUezauBLS3trj+JnyO2Xz1uj8L+lAk&#10;vXiiMbYBDNHVuTwxFmrh7VjYRrIUKinHh2q7M9PBA/udp2MmIzGgigUfLtm/piaanBwNq2wo1Pbu&#10;qRGu8J7XTNaE5CDSu5IbEHZPdpTIeGKoxAfEzZInT7hMWSFQ9jvIDxQFmiSPIVBeuaCfeX1EfwwB&#10;823afsMCHNThx2IUICBtUEZIPraYq2JA3PbZss2f6to+DjKpcyDEWIk0W8HhDYBxoC8YtxBGzqMK&#10;B+4Pb9e3aobW+JugPIkod0PxuZc6OojmV7vdCdirAVsBihVf+2vnEETaE2g9JtZ49Yzg8rysQFzZ&#10;OR8rRlgZMp5b3sBzI4oNc21k7GZO+DxkCeTZzhd/2qUcuDahjPo8IO1QBKgc2LptXv6EssD2EXVb&#10;mcJvez/I3Bg59HWY5O8jnVMoBFCvKJO4vzp3DbYEAAhlq9rkg8HoJ35v2rwxbLJifH3pUkF7hfcP&#10;/xn/FxZdEr755qvc+DLJSLXPry/ZSLXAGxfOufqDF8VyQY7wR/zJxYthdcsCrjuTKv/8qgXCNkon&#10;d13a2lrDKpYFhe1VnmqNybGJgjarSf8P2Hdgb5FnTcLE92EqQ5kaEIVSOHnyZdd2CSsn7kteorDS&#10;EI6lmrQS0NySzJNpsVRLhG0VSy++2FgxACzC/8xqUpo9rmsAS5ZtcNjkyZXZuG5dWPWyYWaSd5Lh&#10;JUUcMD3l3/sWm1eMZ/XCbFhlQ6G2d0+NIDEA2AMAFlZYykFOfIA9EGeQNGvNBEkC+VFyg99MFBEB&#10;n4/Bzd6SXyZaee78pm77Xc4VI4dYMoD8GoHdKyawp73mAUnzygVLDJX4wU0c5FjIvxJ1USio0kSO&#10;8RxqbABOohzg7+pFgGB/IKAgv54ocj0cA0CPsTcB7yawZoHW4mbQNYKVJn44LDRl6PrCaqJJ7Z8s&#10;aWDCiXEH8+DX3KOv+il5VR7kt14Dv5yDy845qz+v+xeFACtJ+LsqUETWdE7lOmFrQcwFriv6ZHYc&#10;sMoJL3thWZUlzCWIvJSzcoLv+G2vhyHz/jsUDcbK7+s3bfjyuG8wDnMfQbGCe0D6AoUAz8kcUSt7&#10;AOwNb9nbjmtXr+kfRjV/NEjFyHF+ffurjLbe0+209Sz3WFeb26YvZ+29cOp8WHRZsHfvvmAsyedK&#10;+mz2qF9uoI2w3VIJee/avCmsatmQa8fOUU4+sjXarmjN6nnX9iIvIGKZTaXpy88/CatYFuS1t0hf&#10;SqVaY3JSFQBV9q9e/WwUpOW54+S5wD23RMp/cU9RtqX28/VMBTtirESEY6gmrQSkSwRWq+RZX+ux&#10;5top/V949ETjLQEA3nr7rYL+2pRkrnkZXS1wi275Z3OSfuT1KbgeE+MjYfXLgvLB/0rLhH8H2bp0&#10;w1AtUdu7p0b4h296JquetChR8cTYkhQQN0OeLGHH+uU8IqPnQK6R19aJNkCKLCn3daMM6jFB4ArO&#10;6zis8qCgTbSL/CBkIGwg7BiL1mPJslh8Lemzwf50HDKusF1tm8thbbjUoUoF/s3rx6cXiKbnaHuT&#10;i6pf6sbmc4Ma5b+vqYlGdPu9yaYmCcrH0fh/6ulzrvkIMOeJPfdPXc+FHJux4VpYZY3k09+Izg9C&#10;jHnza++1rFwLXFfIk51r/e3nFb+heAjlxyhwbDmcx7XH3Ms1tNdRf0POcJ3z5gR9RBk9BxlAO3Ke&#10;40FovzAfVuY4eRnBMdNvqUe9MGQHCG5rlqi5nejJ6khwrfH4Ezv8QzvfcssvuzlX1uVIfb099Nwz&#10;z4Vd8Lj27zXasnlrXqRe1rTn/alokD383ruvtp4Vs7pvehp7CFdInDwpXcbIt2Eb+anwDxixQ4aH&#10;a+saaNsqlWoF17YjaLyWEtdJvmvbaV0qUSu4dgrnv2QqIku1xujoSOX9LJL+n8DjlZdrXvvrr1ll&#10;85fK1m7OxsbHCtoLE57jZ06fDIuvCMgYdO11OLZyyQcJraMnxlLg91cv8myoJNUSaKPc9Xj26cZ8&#10;3wFaWtnTQt97yhLa4om9HGuF/27c0HbSlM6oR4gxfFSSupZ5p4/fbBDmIIWyEP5GGh0ZD6ttKNT2&#10;7qkFbhH9yze9RLc3FkmQHxwDcfOER63jQmygNDDnLGHyRA8ESM8jL0iYWFTRho1BYImfJUyG7Pm6&#10;lcjZekDILAGUPChv+wdXeM2H+pEPCg703+YtGKcdl9bN3+E+7+fVtsF52FqudfHSjFVr6IuWNnqm&#10;JUtHWzro3MAwHch20v0cLKwpQ3tSrXS6s48+Gpyij4am6cvhafp+cor+HF9F3wxP0esd7fRpR7vU&#10;w8oERzLVWwF9k094aGCM5jpibJJX88l4+LvxZLDXWxQJsLCjfk1+3swc4bufW5TDd3P9oBjwdZjv&#10;ntxD8QBFRXC94CEA0u5lHm2gbpy3MoWyZq78dTbt4N6w84L7q0Ce+Lqop4MsreAggOwBcDC8axsG&#10;fb28ljyfWJd6eC934peIHLlGMLvcS1uYvznrLHKZdJYefviBcCg1QRuvy6zmD7jIS9ynn34WVp8Y&#10;165eLagPaTHrJFu/a42wTZc0+rj+rhXyiBl/9y+n+TI0PDwQFl02ZLPpote8VCrmsVBrsBLOtV14&#10;byVNqaaV50K+FOx6/ImKrmu5tH8ZidFHn3xUUL9N4TO8Z6AvrGLFIBxbeF8nSSsBYZ+rTbUE2ij3&#10;n3PyxeNhsYaDlyF7b5dYPhOm5mxzWN2y4vIPvxa0We4ZhHs9vOc5sWHn2+++C5uoCs2IUbFoKnZ/&#10;umO7dj0eVttQqO3dUwvcJPqXoz9yADdxX1cyExIuS4ryvhtiLYRGXeZxzEd5N6TclgW5lGP6nRUL&#10;ecRPP+U73KRRryFo/rcSrLx6bR49lpfHtC8KgVLHjPu5PS8J7vE4h3aUlPr+aR70xZNGuLJrQD5u&#10;k0kqbyvIaXSeaG4z0Yb7iRY2E00oWZ/mLfbWEo2ze7+63jPRn1xHNLuBaGYd0cSC245PiLmSUVEA&#10;gJhq370ywI5Bx42+I48oCqAEwLzbOecxmXMyh6gb7YI4B+XCOcR8eRkyfYScgHRDucN5+LjfajJQ&#10;Cshvcw7tgZz72AfcVz1vZdh7hphr6vOgz/CMMG36eQ7GKPlU/vtVGcAKgCcbVwHA4G3rmpr44V7s&#10;wb28iS21ICDFSFqYoBBIi4LAfd+zd3c4hJqivb21oD/Flz8snnp7e8LqF8XjO7dLWVlzF9YZvBgU&#10;ewmoB8I2i/WvVli7ZrXUX3R+TGyE/278ExZdNrS15mSkkoQX6VSq9sR6aGS4oP1q0v8bevp6/DOL&#10;41z4uZDvOZkL3XCL3YucTp85FTaRGE/ufrygvsUSPztXMtwYMLfF7/HF0kpA2OfKUm5eaoli7YX9&#10;OPr84bBYw+GRBzVgpnoV8nO41P1qE+dpbanPVnZoM5utLjYEdj3gPvOSymrxw3ffF9SdKBnFPP7n&#10;/vnv37D6hkJt755a4CbR39lUzl0aJB4kD8RFjpu920Fa/HdLxEB2lPhijTUIkNQDEq+kB6TJlzP1&#10;esKlxz2BRB8RuM4QNRBur4AwfeLk94wHscM5k89biM3afxkbCJ+mUGGAfsradlOnn1OUQ34zJpBp&#10;WS+vYxOrMAfs47yINzBNNDHnjjHZ5yUckwjgOO7c/AfniAZ0twL51PpY2QNrPOYAgQ39GHQ7RN93&#10;kHftr98K0B4LZEeWh5hribn21137AFIMOcEcWYKMuZLxmWuF/sqn1uVjVui8eg8E0z+cK1Uvrgny&#10;SBk95+MXmLL+unL9hvSjLj9ujAf5g/kVWdK5YK8F8QDYH961DYeCh3dVqdRLwfKl1y68Gna9LpiY&#10;zEVQL/uiwNvjhMc4KVkASRibGKOff7ocNpOHIy88b+rQuS1jCUBC4MJsS+0t/0DYh2Kplgjb8nNh&#10;XFVrid7evoK2K021xU3fTsq7RleaXLn/R3BMj3A+3NZd4RxpKnmfpijNgbMyadkS65mD++mrr74I&#10;m/P4+cfvafeTT1JHe5srb6yUTilqFZEclbtQMbnSgbGF41o0qTfQSpkDcUeXPlc51qYmaklnw2qX&#10;FQXtFiTX9/feeScs2nBAn7PN4RjKp77e3rCqmqEVywBE+Vj4DPKpyPPGGljwnMo2Z+m5Z5IZpJ59&#10;+hlK53lFVCiX7OGZzlBaFRjsjdDoaPwehrhFdIU9AIRYWlJjrJshMQJ5B1EUEmMs7D4PCI4lWMY6&#10;6y2sJh9IE9r2xMsQSRAqa1XHpyej2hbc2UHQ0A/fT/7OZFbrgus9+iD1KSm3c2L7C+Js6+bfCKJn&#10;x4gxwdUbffafINbYalDbhwIAa82Z5Mr86bZ7fm40hgDvOiAKAw0+CIIpeUBQQ8u9jtGPy14PeAjg&#10;uuO4jtHKCBQiMhe6FEDGZD690iSYG3td0A5kS47jGgTyYmXX/1ZFgMyJtilzh75BdrVekHIpg/o4&#10;j1GM2DHjO/qNfLgWdp7y+mrvDVMPrgG3OcAyMkuUbiPam+yBe7tRrVW7qlTkD2uxczeu3gi7XFfc&#10;d/+2gn4ymSq9/V5uPbq1DhaQhlSKmrMtNNDfT20tSd3syqfW5vpYKRhr1q6ldFMpKwV7fLj56ejq&#10;oN9//TUsviwobNcltL158/qwyLKipQoPgFAOMuk0Pf/8M2HVS8bOx3cVtF1tyqZqSzAaGe1tHX4e&#10;oEQJl3KE1zRMLp5AiRfpos+9wrzldtoI00rHF198Zp6jpZ6zi6UULcxOhVU3DK789RdlOeBkXpyJ&#10;alOa5ufmwyaWhA/e+4Cam+3zvVAm85JRMH7+aW12nVke5JSinJLO/boNtYuyXwz3P/BAro/mnaKq&#10;VOTZ09nZSR0dHaIcEOWkHl/sWVZaDvidiM+58xzEmb3zPvrkg3BoDYeV98S8xR4ATUq81IIMSyUT&#10;EuzxLgRGI8bnkTYQShAdkCMlRbDq+qCAcPEPyJcnU0FCP0CghLgpocJ36YNd0w1yZ70aTPJjQDtQ&#10;XqjCQHYo4KQBDIVAmnY8QdY2pb6AJEqftT+I/u8JdzB/OA5SLvk1D+8gACIvuwqwtZ+j98/rtoJ6&#10;XpQNfJ7Pzbq8ILEI1CeKDu0n5+fy/nopUZa+q+eCEHYzVsybvR5+PlEH5pg/EaQR8mOUP5YQy1yg&#10;vyb566bzaY/Bld+3aebef7fKAvtpFE9e4aHXyMuQuX4YL+rAfGCcvt8qG/a3nxv97YMmYkxmbDgn&#10;7fG9NkuU6SDavXxrP2uNlmZDQIv8WSw1FfypFGmD89h87MrWKPjplx8L+pv/h1zuJVX/EBOuNUyS&#10;CuazqYkefOi+sNs1wdRU/rZyxayPpdJPl8t7P1SK8ZHRgjY44aWuVrhry1ZtK+fdUZjKWIq9kiK/&#10;bHtLC/300w9hcxWhZ6A318Yyyhwnfk5c/PijsMk7HtPjOU+g8qmULBSmDHvsiLXMkPuUW27QrMEr&#10;k6X8vCsNl77+inZu30kdbe0FY3PzknAuysh6/0Av/fX7lbDp24LXXn+9oH/lUrjDRHiek1UO9fZV&#10;vtzM4tAzz5q2C9sqliRfAUFN04ljjRkXYPX8TF6w2CTpwIF9YTU1x/XrvGtTfj/8FsxlUsF10/et&#10;bHOhN0GefBW9hxaZJ3lmFeZpa2mm/25cDYfUkFh5T83/2AOgSa3ESpwt2bPkCd+RPJExhMqnIoQM&#10;9QjBNsRcvkMpYAi6kC6jOAAJY+uo7xfaMwoF1Aurvu+DLWf6JWNAX+1YEIwtyOMt/ko+7ZxJsvnV&#10;om/bQv3IK/Ou8whvg7y2UI9dtz9DNKlKACH7TP51K0fON67KGlEOMFnmPLrtH/omfde+cB1iqS/S&#10;RzsffjeAgCBLnZhf/m2vG+ZVf0MpZJOfI/xGOdOPvN/oOxQv2obICMaAvui1ypMzlNH6fJ8wFjMG&#10;O0/SD9NGwbVFH4LxII9djsAKJp/PyoHeI6zMybYTPbVyFACMrZs2+Ie3I+OFD/VF/wyQ/MuA/lkF&#10;kfwXS5s31VfbnhR9/f0lxrl44pe00A07tOrhjzvvD9y0wcc5uJ/bqix3/vdffg67uuwYGh3K66v0&#10;v4Lx2/6efvmlsPqqIf0o4d6+3BifzEVfX2z3A5sKXshsMi9PNt+HH74bNl8Wo2atfxZ1Fn2hK5WK&#10;zyFSa3uOoLEb+sEyu3vciTh9+nTBnCyeCue06HO1pDdRiVSEBPT1LI341RPHjx4xz7XcfGQyzorI&#10;sTHC8SVKwfOI79Fsc7P7rffC66++HnanLjh3/mzevZ5lJU81z88iiS24/v/F1PnBe5U9Q8J6K03h&#10;c07+rxrUe0j6mHT+U0108uSLYRV1w7MH87f8rHjniBL5xZMRx/GOVlBnkeeVfVcJnkXNLc10/dq1&#10;cAgNjeV/U6g1bhBdaWYFANzg1YUchBQkR8gJn2MXdBAYEG5DtrxbNcg31qWD2ILkoy1bFkQT9aAN&#10;42Hg3beVbBVYbHEMwQLRVyXBKGc/fbvwWFASZ8eIfuWRPlsXlg+Y+nzd6J/WKeXRH5OXP7kOT9h1&#10;Hpic83m4sos3gFr5sR6dib1cFx7zuPZVFQVSFvVqPsy5J++Yf3gBKNG310T6bsrgOuFaeTlB3Rhn&#10;cH383NlriTpVqWLbsHOMTzlv+ov2/Vyaun0bNul4vTLKtmGvn+mzvZa2L3I+8ABB/ZgH6S+US0E/&#10;OPnlIFAA6P3S0km0Z2UpABgfvP8OpdM5t7/wD33ZUsGfjKZ0E1365suwWw2Fd99+jzK6vi2TzhR9&#10;oS9K5IPzIfmXFM5LEc26TVOTk2H3lh0vHz+e5+FgLf6ZbG48Yd/yUjiupiYaGBgMm6oKqWCdNtwZ&#10;N29avr2H169bn9eGU5Dhd/lrtFhKa+wGTs1B4KeDCaxOp0+eKqgzK/Pgvi96bZIkr1DIHyvX/f+G&#10;NmOpTj63S5ORxdJzzz4bdrMhcej5F1yfmeSzvGdalPAzgXUERO4t9YQoVLI5BQErHvn5yUECE1+D&#10;QKlQT+T64D4T9zlhEmVCcAz/LxxMLgk4L/+Xcblm7M6j/ZVnCT8Dksy3edbDyr5py6awuduOP//6&#10;3Y+5YAxF0uHDL4RV1B3T09M6/67PEuuG/z8qUvQuZ0r5tjdu2BB2d8Wgvk+D5cCtm/RXNuOizHuX&#10;dxMADmTXE1cQHyU9IH9CZqw7drCcwCoGUAfIeh7RNiTSrpWW73CPRx5jQQWBE2WBVULY44ZweSsw&#10;rPl6HG2DoMl3Q+KkrqC/6B/yWhKIeUEeEGvMpRw3VmzELLBEUZZMoAzW4huyiPyeAINAq2dAXt5w&#10;/Li2qpCxfc9TENi2ihFZJCg1cM3Qhpk/31c+r3XlXW8t75UPqpAR2UGdJq/UBdk1CoBiSc5rQjv2&#10;ulrvBF+PHauZe4xL5D5UUqANk89eK1EWBZ4jtg2ukz0AWtuJnlgZMQCKYXJ6qsjD3iRojv3vInkW&#10;SaF78taNm8NuNDR27dxZMCYZV94LRbKXC3EDBmEz29k5MguCqHWJ5ShNV6/Vx71O+qdtc3AfJv1Z&#10;CVyl/TEvfHkv7OZll1/YeU1gUyYrW+e56N7LE6zw4NMHCuaT03JCxpbNiHXDzYcjH6U8IERJotdR&#10;tr3Ua8tbWrLcy28NHJnNpMViL+d4btIpiTjN+deuWXxdb1sHb+nJ/ctKkLlUNitri0U5xcSK68yk&#10;ZN453oCQJ1bcaN85n7MAOU8K97LvUirjrLIsh1y2ubmFMs0ZymRYcZGT7f83XPqc16jz2AOFiPHM&#10;KUaUSgYQLLO/Ol/DovFGUmlqaa3t1mTLDdwvLENsmc+yPOqe7P7/oMxc5I8/mCeQVHPee1whdoNu&#10;Kcvfu/s6w+7VBC26jt5ZSrUf5rkoSgy5V7nf7l6DRxPyecs+p4y7p/l55O7XDLW0NFNLWwtlWjKU&#10;bePjGfHSQWDYJMC8NWey8ixJc/38jJP7np9bKXfvp/lZ4p4Zrv8Z9wzLZijTnKVsS7Nb3qJ95+17&#10;+T+sEbFmZi5PhvKSuQb8+fLLJ8Pitw0P3J+LD2ATy4PfQamEV5wdk/+NOBThO4j8x7n/J8mbd8+l&#10;aWZmiv77t7Ej/CdBsjukkfDPv/RHKkU0vuCCyVkC4sm8JUsB8bGWUxA5S2Q8UTbkDwTaEiIQRBA7&#10;tC3lDYlH/bD8czkoIaBcgNIBx6QdQybzyJZpQ37D8m6JXjD2vO9mlwM7bqnXzJslg0K01RU/TKgX&#10;HgB+bmCZ198IrId59SSfy8Dbwiw/4OM+FoCZX8yJtIn20W+bgjGjXRyX64Cxmn4VK++VIOHyCCtL&#10;pj923qW8VRRgHChj2w3K+WOmHfSblUl+7u0YSrVlzxVTIul45LsZhyRbj1GYoF65luqx0dpB9NTK&#10;sMqUQ2tbfpAz/LGHL77uT6XwWPiSxi8P/rieGxoeDptdUTh7+lzBeHOWE/cyx0TKRe8uMj+pVEF8&#10;ACGYTBaUUMDlj+v78stvwi7UFLm+Ful/Xipy/RdJy4W9e/fSQG8ftWbTNDE5QR999F6YZUmA5THs&#10;f37KP59qqtKN2cjPxo2LL4VZvX6dKwdCHtxzy5XKjf//FT/+8CMNDg26+eG5MPcxE6hKFKNyzfES&#10;bl7EmzKFeTn9UodlP8uNgYH+BM+RYF6YlLa2UHdvD/X391N/fy/19vbS4EA/dXW0U3NzM7W1tZot&#10;A5OlsZGhsHs1Q9h2vVMSfPjR+wXlSqXFAud513KTGhVtbU6BWvy5CZlK0Ruv3Z6lI+Xw8cef0Oho&#10;Lg5OwTsY3PMLxqaeNpz0+eIUUs64UO5e2rhx04pZ258UjSudpfDPTfork3UeAEJkjAu2JYlMXMQr&#10;wBwT0oNAbwF58kTMkKC8Y1qXJ1vmE8TMEy2TD8RKiLcqIPLKGjd/fxwKBD3v+wqypqQMREz6plZn&#10;6Qf6YMklFAb4bevE3HEdZitAnwfjC8rZ8j5YHLcDwowYAUZZAbLvP029lihb4umJt1nPL8fNnKBt&#10;PyfFrhP6GNThx2r6hWsn9VnCjLnXT7QjSxv0+qKv8t20h3mU85gT9F/rEw8T41Xhr6HxXvFLMUz/&#10;vVyhPZ0LBLP0x5GM0gm/i81NqKTySgTTd772vI0jx2xoayN6avkje98O3KRbNMIvbvgjMeTdaYmd&#10;9cWR1jRl2VKgFg0X4ColGmT3QpD7Y9ly97awqRWPHY8+XPgnHCSvoRfLXjlimXtRHhzoo2vX/g6b&#10;qwvY0+Duu7aJ++HWzZvo4Qfvp6d2P0HPPfccHT9xjE6fPEGvv3aB3nnnLXrn7TckvffeW/Tee2/T&#10;ex+8Q2fOnaTDRw/ToUMH6YldO+nhhx+hXTsfp+efPxQ21bDYsGEjbXvgPnryySfoqd176cC+fbR3&#10;zz567tDTdPiF5+j8mVP0ycVP6MuvvqQff7hMf/7xh3jpXb9xjf775yr9/tuv9N13l+j9jz6gs+fO&#10;03PPH6InHt9F9z/8AN177z20ZctGWliYp7HRMZqbmaEHtt1LC2sWiG79F3alKE6cOEGrVy/Qgw89&#10;RJs3bRIL0QMPPkDb7r+Xdux8jJ5/4Xk68eIxev7wC3TkyBE68eKLdPT4MbkuRw4fo9NnT9HpMyfp&#10;xInjdOzYEXr66QP09IEDtP/p/bR//z7au3cP7dq1g3bu3EGPPfwoPfrwQ/T4E0/Sg48+QI8/sTPs&#10;zv8lPv38Exodz8WIyN3v4X1dJIkLfLHj+URqdrb2S35qjdZMhro6O2h4ZJhWL8zRxo0b6ODBA3T2&#10;7Bn64KMP6IcffwyLVIVff/2Z3nvvXTrw9AF6+IGH6K6tW2nd+jV099330Pz8XJi95nj2hedpx46d&#10;9MjDj9Jj2x+mnbsepx07d9COx7bT40/soiee3EW7n9pN+/bto4MHn6anDxykg4eeo4MHn6FnnnuG&#10;njt0iA499wy9eOI4HT96lF56+QS9/PJLdOzIMXru0LN0+Pln6ZlDh+jEsSN07uxpevu1N+jdd96k&#10;r7/5POxKSdz45wY99tAjtGXLZrrrnnvo7nvuovvuvZcee+QRevDBB+jBBx+khx58iB68/z7atm0b&#10;3X/f/XTPPdto52OP0s7t2+mRRx+iRx5+kLY/tp22P7qdDjy9j3Y9vlOekY2MZ54+UEB6QyXHSsAL&#10;LxymTvUIS5K8EsAfK3wX2bR+PV38oPEj+S8FK+PqWly7Tn+kmojG5x0JAcEBGQQZyiM8hlxjDbUl&#10;ZD6fIXqwkgvpwVp7LmOJkMkDUoT8OObbQ71YrmDX/huSmTceTohJEI7HEl+TJJ8mT1BtHu0/FBpS&#10;FxNV45IubZj6fPv2uxljXjvaRxBD20c/T7D4ax3SplEOCEnmT1WO+Hb0GkH54cmvIep5fdNyPq/5&#10;7pUeOI45xZxon618SDnkN9/tfPk29LifG8Ss0P5i/qW/uCZ2nJzPKhDMePi89yjRunx9Nq+26+ck&#10;HBMUCvbaBG1h3GiLP330f/YKUaWHKNbmiFraiPasfA+AEBc//pAGBnrzXBTdH0XaKQHMnyif8xZ/&#10;TqkUbdy0if74/bew2jsSv/72O71w+AiNDY+Iq274x8qpWAR9nrex4UHavfupsMqIiIgVgvOvXqBd&#10;jz9OE1PT1NaqFurQEmd+W6LPLthMkrdt20Rnzp0Nq46IiKgBXnv1Fepob6eWTNYvV8mms/T47pWp&#10;5Pzzzz/opVMnRKF7z7Z7aXh4mDq7uqm7p5N6u7upt6+PJibGaGHNPN1///10YP8Bevfd5fWeWwlY&#10;eQqAG//RL6k00bgGlbNEEETfkjRrGRUiY4mSIV8+v5ImrNEGQbNEyJMekCy0ERzDcSgPLLkC4fT1&#10;GxJqiZd8gjiCiNl6AnKWR0p1LHJMlSKcD54RIJd2/L59zBO8LLSNvHpNPh/HQD0IhFQG4/D1mtgI&#10;fNx7DxQhsChnFTJ+fPypfUNQOsmD88bLwHoX+NgBdjwYXxHynjenRvmCMv68uaaYL3tNcK28ogLt&#10;mHHadhBE0cuulQNVDmA+8uowfeRk5w7XX8YI7xO23sNTw3i7oC7IDdpEu3nbAPJv3gZw5e0CUA3+&#10;vnqVzpw+SY89+hDNz8zQ6tVr6KGHHqS9e3bTkSPP0yeffhIWiYiIiIiIiIiIiLjtWHkKAI4BwPtk&#10;swfAaLAtmSXTIDzeuhkQZ0/ylBx6Eo9jhlz5NkxZEDIEBUQfEMmfy/iI/5yQV9vDMRBYWR6gx2zb&#10;nswZ8ueP47sZC0gePApA0Hy9pq/Y897XhaRl/ByZ33BPt+34eVUrvm8fBBHB/Ux/+TuvGff9B4lF&#10;/9i6jO/ok9kSEGW80kTzoY68AIGmDi8TZv5AlGWOzbg98UbfTP1+bmC9R59sHzAutAWPBkPQfV2Y&#10;X3Pej89cH8hQKNM+xoImtO3L69j8PJi5sfOBvvi+Q17t+LSvUADIVo7sATBP1NxOtGflBgGMiIiI&#10;iIiIiIiIuJOx8hQAV2/QFVEAzCkxUUu9JyhKTmA5FYJjCKAlR54AGYIFhQGImt92jc9zW0ZZIGvc&#10;UQbKCBBvTlgPbusNlA2+XRAzLe8t6iZf2U9D7kDchIwbRQDILYinHDN988f1mP8OYmi/m/mTOcF3&#10;s1ZdyCOOm3LYsQHt83fvERBY56U8ro+ZTz8uWNMxb1qvtA1iizpx3aDEwBygLdMfP35cB9PnATMm&#10;HMNyBat4sUoGT/7tvJmEdoVYG7KeJ4+mPd9vbQfjlvymr6hbEhQc6Afa0Ta8EsrMRZ7iiRMUCkaW&#10;5LqyrM26JQBPRQVARERERERERERERCNi5SkArt2gPzNGATBgSZ0h/yAxQk6U6IgrdBAFnwl3uN7f&#10;kikhS4aIyRp+Q8I8QTTkiPOyd4JvAyTOtI2+gDyDLEsbIGtKtHw9IGggm2ZsIHI+P0ivWTOPvngy&#10;aomdaccmse4GFmZP6o0yQSz8WrcllnINDPn1+YP5k/lGP8wYZGyG7KNtm1eUJZgr1GnayqszaNvP&#10;h2kTY/RzCpJryHheveYaIr6Dn0NzjSEHtj9Yo+/7hOOoE0Qc5e18mTF4Wcc40F/IDNrWufHX3SoP&#10;jALAe1AY+cZ8oD7x4FhFNIY+riLK8hKAqACIiIiIiIiIiIiIaESsPAXAdaIb6RTRxIwSHmOlFKIS&#10;kChYKT0JCq3yhhCBlHuiBCIFcmfySjlL7kDE0RbIpSFfaFsUAShniBjIna9P6xflhvV0wDhBTKFA&#10;0LHb8cpvSzz1E0qBPNKIVOyY9hFEE/VJuyD/2gfMuSXg/F2CAmJP+SJ982VN23zOjs32R/pvyT7m&#10;T/N6xYEpK/UYGZDjRnmEdux8oT+QF7k+ug1fQR+0nFjxTd/teDGXUrcpY2XTjwN5MTbIEMogv1Gy&#10;+GNhPtNH3x/IuZ6Xc2a5hp1X3y76rfKAwJYck0M8AO78GAARERERERERERERKxErTwHwzy36m3cB&#10;mOQYAIbwWfIdkmsmOWJVB5EDKQLBARkypMkqFUBS8dt/GmKG5AltifyW5OeRL6SA5IJ0SQrOoT30&#10;3RJnnONynoza8ZrfILV8zHpH2D74/GgDhNl89/PICV4KNq8e999NXzjZ8eW1hXymbc4r3glGoQDi&#10;L3XZvoPgm3p8v5XE5rWBOizxDhQKkA+MG31HXwrmBoocXEuQapSHTGhe30ejYLJjk+ttl6AE94Id&#10;j/TFlPd9MHPt5wx16Sfkz8qhlXmMk/OyJ0DznbkLQERERERERERERMSdgJWnAPiX6O9Uimh6PiCZ&#10;sMBbAqfExK85N0nOIR/KoDzIlCVVpj4QYibLIWH2pMr2y9bFsQKgJDDKAOTz/UC73B4UB+Yc6gYJ&#10;RpvyHW7/Gm2fLbOesGobvg5TzvfdEDz0zRPV4Jwlhn7MKKd9wfXwxNj8lnM6Dn/9rKeB9suTdxs8&#10;0LRn51IUGoaAoy/oH8aJfvtAjnDH1zmQetAX7Z9vF30N6sM5lPH9swEATX54nYQEG9/z2tA27VzI&#10;tQqCYVqCLmVRB/pvljmgHl8e3hzq4SDn0a6WhRIHx2QcE07OOAjg7rgEICIiIiIiIiIiIqIRsfIU&#10;ANfI7QIwrTEAPLFW4uRJuZIqEHQQLJAk/i7kJSDoPoHwWMIHyyjyBG2HigMhciDu5rt8GsszCLgn&#10;jGhTE/rq67T9tIRd65fo/rZeMwYQPAm6FyhQMEeoD6TTtmXJIOqXtqx1G+2DXAaEWMqZ+jDPaNfP&#10;O9ow4/BElD9VsYFrInVCOWDG7bcIRDLE3vbVKlr82DEXGAvy83HMn1EK2fEjfkJeOdMXUXpgDrRd&#10;9CEs55UCwfIR2y+5fqEcYQwg7aocKZhnM1+y1MXMieRBX4xscF08BlawcSyO0RmibAfR7rgEICIi&#10;IiIiIiIiIqIRsXIVAKvmlEBZizpIigb2EzIUEGZP+EFqLNk1deRZ9g0BAmELibiQLkPMfJ0g/EF5&#10;kCyQdpQBiZNjhuzaOtkC7omkJdNIcFU3pBHkjs/J0gl1SbfE3M+j6TPItyfWGLchj3m/lbxKvcZS&#10;z3n82Eyd8glSqvmxvRx+2z4WjBnziPoxFsyrIbeYM/RX+mmJsPaDj/k+2OtWJKaA7Y/sGIGxaJt+&#10;btAv01f0QeYGeSArRWQGffSKB64fO1PYcdm+mbZ9fzBuThgTEudH8EXtj59T2z+WIy4/4/L2swKA&#10;PQBYARA9ACIiIiIiIiIiIiIaEStPAfD3LbrKuwDM8BIAWGyVpAjBMe7qlnB5UgViC5JmyJb8Rh7z&#10;3bbBybuMaz5PisJkthG0ffHk3xAq9B0kTsidIWuok/OD/MpYzXk/biZ1lojzMgDMhwYTRAR3TxK1&#10;DNrz82F+++P4bd3jYWFWUsnf/Xp4RNnXPuCY9Ff74Yko2jRu5tJvKCV0G0FpU+vxfUJZO3emXeTx&#10;ec13fMo82zzmeqF9OQ6ir/Vi/lEn2vfnbR/MMciJz6Nj9vMFgm/a4U8vp3pMZEevoVdemfm2Ch17&#10;DsfkeDGFDeTf9pt/8zVVJRL3VYIAcgyAjhgEMCIiIiIiIiIiIqJBsfIUAFdv0dVsE9EsKwDU+u9J&#10;DUiQJa2WPIFgFSFknmCb7/63JUFaR7iXfUEyhB5Ez7tuG2WCEEzTVthnEDK4sftzShJBOEGabYR9&#10;Ifkox8eMJwDcz7EMwJO9YLxyDmTU9MfPr7Yp5/R6YI4kj7Yt/UKQPN7BAXVov6Qu04ZXGsBLIWhf&#10;6sG1tu3p/Nn6haiaulBG8iipl/p03TvaljnRvLge8gnyrXVBlgqIsubFOHDdMB5ck7wyWq+vE/IT&#10;9sHMB64Z5t2Xs9fJ9FXmA8fN/OG4bcv2y18De1yvA8v2+AxRC28DGBUAEREREREREREREY2IlacA&#10;+PMfut7EHgBzLuiYJWKWMOW5ayuB8aQ/JF3GQs3lhdwbMuVJFoiRIVtSTuvDsgPkA1HjtoX8M0E2&#10;OxJ4kmXa8yTP9tvk8/XCch701W+1x8TcWNHF7V/nRKz1YXlDBn0y51GXJNNn+R4QazmubaAeO5fo&#10;X54HQtCmL2PKYW79PIAsWxnA+aBuzKElxNJXcy193zmBDMPCHVwDzKWvx9SLvgk5Rp+MbMo8YxtL&#10;DeDn67BzZcrgu/cGwBgxDyY/liLIWKw8I4/+DoNjepLPyfYDMqvt5s0TriMrAKaJWjqJntwf3rUR&#10;EREREREREREREQ2AlacAuHKV/mUPgOnVGsjOkDqfQLxAlAxpAqHxRAbEhpO6W/N3WOs9QQxIFgiT&#10;tG9JmTmOxJbl4XGtlwkf3LqNJRb1hkoGEEixVGvdsq0frPTses2ffJy/qxJACDtHZuffE0q4eb32&#10;FNHYDNHYrJbFWm4l7BNqBZfjXA6KAVUoiDJB62eXbxBA/g6vAiH4OrdConWOZB418RiEQM5q3UyI&#10;tS+c/M4F5jrJfvM6Vswff2JuMF+evCvRhveBzBGPj/Nzn2eIBuEBYT45D+ZcjuH6WBIdWMQ5n1xb&#10;/Q3lApQJkk+D5rGcyVxCzowcDWjdQrpB8FWGhcxDXkyd0qaVbdSBebdl0C8l+P7eQJ91LH5cVl5N&#10;PagX8slBAPmasQJgz4Hwro2IiIiIiIiIiIiIaACsPAXAn1foRoqDAC4ouQLJMQTTkh8fad0QGBBn&#10;ITOGxHniCKJqzqNOT4xAqEBEDXEDSZJjpk9cBmRN2lGCK8e1T2JpRVkQaEPumBRaQsnnmOT7oGy6&#10;H7soBZiYjTiSOTJm5okJ3VhOkcBtSDR3VhiYfkh093GigbHc2HjOxyaIJjSYIBQC4o2h/eT+iEKA&#10;x2b6jrH4camygpURUq/GJpDy8CrgvmpQR+uRAIUFrhHqxDnvCTFFNBGW5fpnVcmhCgKs8xfPieA6&#10;QQEg57lOJcRQEMAbwJN5o9gRRYcGyOPvUEDwPMv8aB3wCsH1R6BGjM3LsM4pjkEWvJzhOH7zZyhn&#10;RhblGqgFX9qw8qefMk6QftwPUKoYRQL/znYSPbUvvGsjIiIiIiIiIiIiIhoAK08B8NvfdCOTJlqF&#10;IIBMRtS13hJnkBR/HKQeJNCQNE+iQJ40wBlIl+Qx9VoC5UmX9kHOW7JlSJUcA4FCn029ofIB/ZY+&#10;cR4mnhrET6yySmpRr1jklWD2DBINjhN1jxD1DRN1DxL19BJ19hG1DRJ1dBN1dBG1dxG18WcnUUe/&#10;S+19RF2cd4CoZ4hocIiof4RoaIxoYMIpCmT+WGEAjwAei84brP9M5EGO/dwjwjzmfzynyAEhH9dx&#10;8ZpymRO1lg/x7xnnycB1cV5RbvB5xCLQ81ACcP/YNV3q5s8Zosl5orF5ookFool51ydRAui1l2th&#10;lDTov1j4VakgedijQgkwLOpybcxYJzA/nIeVDZq4H6Os+OB5M54DaBsyBou/Pe9l2pB26YOVLyNz&#10;ct6MQ5QagXzjHOpFgleATSJzpj7+lOswTZRhD4C4BCAiIiIiIiIiIiKiEbHyFAA//UVXeRvAqdl8&#10;4g9CkhdQz5IXQ6bteZBRIU2GeHkyVyy/JUCaQNbZag7SBqIEMiZ1I1lyqZZlOQ7yCKKv+cRCjSB1&#10;7CrOlnn+ra79XEas8rNEk2sdYWdy3zlE1MWEf4iovd8pBpjYd/UTdQ8Rdfbr9x6izh73vZPzDxB1&#10;9BBl24kyzUSpLFFTmqipmai5lahzWF3ZlXRzv0CMsb5fyLqOAUsJPFE1RJcTKxCYqDPpn+DEMR7m&#10;iMZnnUKAP6eYsPOxOaLJOUfemcxPzrrjSHye8zPBZ0u/EH0tI8sfkPjYaqJxroPzsPJhlmhaFQNT&#10;eo7r4DqlP3wM9a/R76xU4Lq0HCfOK/3hY9wPPj5LNKr1iTJiTtfh63X1MgSZCuULxyDLhqh7+Tfy&#10;CwUX6vUybc9ZZQDq1vJoG3WhDCe5diYuhCiFpomyXURP7Qnv2oiIiIiIiIiIiIiIBsDKUwD8foWu&#10;cwwAJoOyrl5JPYi/J+yGXOdZMZVkWzKTR/YNsUI92DqPk1iJlfSINRvtGIIGK6woAEDAbH2mn2IZ&#10;Vmu677Ppu5AvJtJGcQCyxYSZCfDIOFFHL1GKiXozUc8I0dYHiA6+QPThO0TX/g5nsTLcuEH06y9E&#10;n35C9PIZoh1Punb7R4ky7W7dd0cf0dBwbn5kjb2x/ouVHl4K1gNAlQVyHSec90FTCxEHemzK6Ccr&#10;HlIm8TEk/A6PlzrGiowUUTpL1NapSwNUUcGeEi3dmgdt86dtN6yT+5YmSnE+Tvpb8uG37U+zS5k2&#10;ou4Boj4odXQZAtztIaee3IPEg7TzJzxAECvAyj/mVJOcx/Uw8pXnMYCyqixAn6CU8ufRB6MME1le&#10;RZTpiB4AEREREREREREREQ2KFagA4CUATY6Agkxj/XYeqQGxMRZRa9UEkckjPyBabHG35N2QKE55&#10;Fn6QMbSnx6Qes00h6oH1G5ZaKCfsd6skwBhkTb6WE3f7KaIBJuAdRC1dRKtmiLZuJTr+ItH334Wz&#10;tvz47wbR668SHTzkrOBd7DHQ5zwDhsZ1LT88A3QNPIiukH8QWs7H3hzTRF3DRKvWED1zhOjYCaLj&#10;x1z9hzg9T3TwOaJnDhE99wLRc4fd8WePED1/lOhZ/n2c6NmjRM8dc+f5+AtHiI4eIzrM6QTR4ReJ&#10;TpwkOnuBaONmR8Bl7iedR8TcBqLDJ4nOvEJ06Iir6/njRC9wOubS4eNER7iuF4ief4Ho6HHXhpw7&#10;QfT8MaIjnIf7cMS1feQY0dETrp6XTrnzd99H1MtLKni+1MuDFUGs4JFgiJAZIxdWzn28CKMgsIS+&#10;2KdPRZQAWK4hshcQ/jyFmU1QDvAYptwSgN1xG8CIiIiIiIiIiIiIRsTKUwD8/CddZQUAu2uL1VzJ&#10;i1jllbjAFd0TfpAUKANAfCyZB/FBft3bHL9h6Rcyxt+NdRt1eCUD2uNjKGfIFIgbLLz+vB5DWyB/&#10;Yuk1weR6R52rdXsP0YbNRO++H85S/fH330T7nyWaniNq6yHqZkWAzoF3/8enkkVZ069BAJlAshLh&#10;6Kmw5trhzXfdUon+KaLpeaKecaKTZ8JctcOFN9zyhn6Og4BdCMz1h+LHyw3kwnx6mdF8ULJ42bcy&#10;j+8oh3ZwHnWoXOI4lFei0ArK+Pz6yQqAJ/eGI42IiIiIiIiIiIiIaACsPAXA5d/pWgt7APDaa5B2&#10;JiWqDPAWUUugA1IuhElJiyU/8hvEHXUbYmWPS93F8sNiC3Jv2vfWfqO48GVB2ED4QZaDnQza2EW9&#10;xa1dv/BeODu3H7/9SXTPQ0TpTqKWDiWtiILP40IAQXVR7+dzs24buY5BorffDWusHV5/xykAptYR&#10;TW8k6h0jevftMFft8NFHbi76eJcFKKg0iQeKUSJ5mdJjXhEFWbeyaQJcWrmUeAN63tdt5c7Ic155&#10;o2DwcqpJYkCoYoC/89KGp6ICICIiIiIiIiIiIqIRsfIUAL/+Rf+lUxoDwFgxLdEBKcoj5lZBgBgA&#10;Zj068uVZP+1x1GeImZB9WGYtGVMCxvWCSIF8YccBX8700RIrIYLcZw5Kx8Hihl3wva5uotPnw1lp&#10;PHz9A9Hserc8gZcqSAT8caLxMbctH1u+WdHRN6rbDE4QdfYSvfpGWFPt8NqrusvBmFuuwDskvF5H&#10;BcCFC04B0TuiOyYEZN7KEsi/VwwZMg5y7sl8EDQSMo884jljyvtz5v6BbBd4E+h53wctI/lniLId&#10;RLufDUcaEREREREREREREdEAWHkKgD//pn84oBpHWEfgPE/GA+ukJ+3Fjikp4mPiwq8Bz8TtH8oC&#10;ds22JD0gQlAEeMUC58GWbqGF1ZA0/sR6fq8gYIu4KhFEKcH16BZ5PcNEbR3OTf3Sl+GMNDYe302U&#10;5uUK3S5YoSwHUA8HjojPY+/jHQ3GiVr6iM6cC2uoHU6fJeoZc/2ZWO3af+X1MFftcPacU36wEkB2&#10;gWBZ0LgRXs4sCbdE3SinJE9wzCoKfL7g/sDSDC/HQd3cvnifmHuFk1w7/q7XEX3j7Q2zMQZARERE&#10;RERERERERKNi5SkAfr1Kf/M2gKIAYOJhCRMs+0pO8og5jlsig3X8ID4gQkrELTESUsXHsSc9klpT&#10;+VzeFoQoF7Sf9wlipX0S4g/Cp+f6x4hS7c5ifuVKOBsrAweecfEKWgdzpJYD3PEuAXy9+jnwHS9v&#10;6HOkuF44c96t+2dPBN6Sr5U9EF4Lc9UOrOzgAIB8jWUnAp0HXHuRHXy3sqVz6ANV4j6AXKtceiJv&#10;3P9FvkI5DRRb8h1bbAYyy+etnLOsSvwCXdbByz72RgVARERERERERERERCNiBSoA/qRrKY4BMGsI&#10;tlrjRQEASzqIEfKADIF4g/ioxV3IPY4z8QHR1zpkeztLmiwJskQKbVs3abMkwJZDYjKMvdi9dZWJ&#10;8RhR26CLd3Djr3AmVhY4en9bL1H/cC7yP7bf46j3HAOglT0AzoYlawdWAHSPu2s7tuA8AM7X0QPg&#10;1AXn+cBeAKEMiuyoLIOEQybh6SIKI5B7Q9xRBvLl5VBltEA2LdGHDKMOoxzw3jBaHu1zbAeeQ/6M&#10;CoCIiIiIiIiIiIiIhsXKUwD89jddZQUAbz0Hy6iQSBAo7KduSA+UA5YE4bcl72LxtNZQfAZWWM4D&#10;12dYQ/k31vRbC6tvTy20vk79Llv6cX3jRMOjOQswrwnvGnSf310KZ2Fl4oFH3Dp7Vmzw3LDLuFew&#10;TBK1DxCdr2MU/tPniDqZgE86eWrtIbrwSpirdjh71sVH4F0dfOwJXiYBRRa25TNKpTyZ0p0qcA4y&#10;ZRUCfrvFQO69POIYlGjIp+WE5EM5pW352BW2rCrSmtuJ9kQFQEREREREREREREQjYgUqAK64bQA5&#10;aBvWJ4MYeSJiLJWe8FgSj2P4zq7XegzEnfMWjZquZTyRR1voiyFSluyHhMn3CRHUNUie9H+VW5ve&#10;0kN0rI7b4tUDs2udq/+4XidxY58kGpggau0nOlNHBQAT8G699pMLRM19RBdeDXPVDqdPEQ2MuF0A&#10;htkbwiiQsITFk3AjY5Afr1CycoZzxhMGsgellcgnexNoQMA8JYEtY9qQZGU5kGlecjAyq0EAD4Qj&#10;jYiIiIiIiIiIiIhoAKw8BcAff+sSALYeI2ifJfZKRkCW8sg4zus57L0eknuQIEuw/HcQKE1iDQV5&#10;Qj5L9FVJgDZ9X0C22PLP5GmVI8HsEs7lmrtdFP07DZ99Q9TWo94NM458D/CcjLslAqfqqPBgD4Ae&#10;nvMpoql5orYBolfeDHPVDqfPEA2yBwBiAKhcMCEXF3sjM/53SNQ19gQUAF4BBaVWeFzLQ6nACWv4&#10;5XtwHn2y9w36w8ekX6pskF0A2uISgIiIiIiIiIiIiIgGxcpTAPz2F13PahDAMSbgCH4Gcg0CbwMC&#10;8rEgeJ+ct8QdFldVGohVFLsBWOJlSJWcC5QMIE3WWuoVAPiOwGmom0k/Ezldv93dT9TRQ3T553D0&#10;dwY2byNq73NeDwMzbhcADgTY0evW5dcLZy4QdY2667hqDVFLN9FrddyGkOMd8HIIWRIBwg0Cvko9&#10;XCwJN0Qca/A9wVdFE+StmLLA5zP1FfvuZVXvGdRplQ64T+ScKsL4ejZ3EO2LCoCIiIiIiIiIiIiI&#10;RsTKUwBcvUZXs2micbaYWuJkrJJijTSuzJ5YWQITkCl84rgnPYZE5ZEsY0G1pErqKELEULdvR+MH&#10;DPI4OCAeFBKTRE0tRPc8Eo78zsEHHxO1cEBAJr/s/TDhvnf0E52vowLg3CtE3cOOvPIuAPVWAJx/&#10;lah/VHcBgLyxfKgHi5c9K5ew5OtvyK7In5VXc0zkMJR9c1/wp9/uzygUULcvZ8uir6rIYmXZ6CxR&#10;S1uMARARERERERERERHRoFh5CoArV+kv8QCYdQH0QIqEjFg3Zz0n1kkQIUOO5JglOJYcWe8AkHdd&#10;buAJUpDf/kZUdRAlRHcHsZLAgSBNHEWdCZi2yd87+4k++jQc+Z2Fex4maut37ve8DKJ/nKijzmvw&#10;ZReAYTfv4xwDoKfOCoBX3Lj71AsBcsjywvLg5VJl2h+zXgCBTELGfFmVNau8kvJBHsgulAK+L+E9&#10;wglLbKAAwHaac84DYM8z4UgjIiIiIiIiIiIiIhoAK08B8OffTgEge8iDaFsyAyspXKTNp8QGMGQJ&#10;5MkfM8THkiWvBDBkyZKiPKs/yvOn3ZLQJBtZHeSfPRr4WOcg0dymcNR3Hk6fdxb3AQ1Ex1bw9l6i&#10;83Uk4GdeJeoecdeXl5TwLgCv1HEbwFdec7sAiAIA8of1/ywf2PbPxgQI5TP8HXqpGFnzyXjNeFnF&#10;sheULXJv+bK4Z4xSTZQWcy4GQFQARERERERERERERDQkVp4C4K8bdLU55Vy2mTxLAD1DQoQ0GeIf&#10;kiaQLJAbkCH+9HkNQcojTkZZ4K2k+lsImrHMetJlFBLwIPB9YdKkW/7xsf4RovYeogOHw1Hfefjz&#10;D6JuDgbIBJwD1k0QtXURXXgtzFk7nGYFAG/Bt4poYp6otbe+7XNb4gEwlpMxUSZhCYDGpZBjKkdQ&#10;EPjfhqRzed7S0MpXngIKsm7kWJRi5p5AAulnbxWr/EJ5LieWf17CAuXBNFG2JSoAIiIiIiIiIiIi&#10;IhoUK08B8PtV+ltiAMzliLYQEyYkhhR5Ih6QdSHjljxpOU9+QNjNLgGy0wAIkRIrH/0f7VmiBTIF&#10;66n55D7ZqO1iOWUlxpRzR+8ZJPrmh3DUdybm1rjI/zwXvBSgrbu+BJyDAHaOOCLLCgDeeaGeSxDY&#10;20A8AEYKZQ0k3waq9PIF+V5ltqq0SqtAXu1nXh1GTr28ml0F8mQ3aFvqR/+wC8Aqomw70d5nw5H+&#10;X2BuYXV4qGHw8umX6cb1G+Hh24IPP/qQspk0NTU10dMH4paRERERKx+//vYb3bx5KzwcESH44fKP&#10;4aGIOuKFQ8+Hh/7vsSIVAP+0cgyABQ2WZkgLSEme5VM/Ja8hU9byL0oAS4ZsPpAvYyH1hCsg/54k&#10;qZJA1rdrghUVsQekfxwDQGMEcAC1jkGXr564+R/RseNER48RXfoyPFtbPLKDqKXLzVkfL3/gJQCv&#10;hLlqh1Nnibo4COCUUyhxYMJX6qgAePV1osERFwhQyDTLjsq0t7qrdd3KIRRPInf8nfMbJRaUAZBF&#10;1BPKqJXNgpgY2iaOi4dLcI7rHOWlODN6fhVRc/v/ZRDApqaUENpGw33b7pV+IW1/bHuYpe5IpV1f&#10;0uk0zTeQ0gTXsLm5VRQUvb3dNDgwSJ0dndTW0ubOpbJ+LlNplz+bzlJbezsNDvTRxg1rafuOHfTs&#10;M/tp396n6N5776Hffv8lbCoiYlF8evFj2rRxI6UzLSpzTt6QWO5Wz87R++9/QL/8HGXsduHWrZt5&#10;12V4cCDM8n8NOzepVBP19HZTX28PNTdnqK+3i1pastSUzYh8p1NpOnXqxbCKoti+c7vU2dLMZZuo&#10;pbWFhoYHaWhwmIaHB6m91d03Xd3dYdG6YseOHXn37jMH/z8NJLcTmPsMv3e0pMPT/7dovDfWxfDH&#10;33SVFQC8Zp4t557cgOgrORKXZA1OlkfQlQjZ9c6WFLFF1ZMgHNfkLaOGeKFOPg+PBKkHZMooFKBk&#10;8HUr0eOx8GfnENGau8MR1w6//+mUELzrQDpL1MUW8DoS8GMvuSUPfC1kG8AeFxugXmAPAOwCMLng&#10;YhLUc/ziATBG1KMKAK94MhH4hXSrDFmlFWSaFQZ5XilGtvynKrjknCkr90Eg52hfliGYOnAOxF/K&#10;qgJAlACcf4Yoy9sA/n8tATh89Jj+waTCU7cd/sVLSXc2c/v7aF8IL168GJ6+bXj/g7fp4NN7aPv2&#10;7TJPbt7w4pam2blpGh4aoOnpaZqcGqfBoX73OdhLnZ2d1NfTQ+1ZkDVWcLiyHe0dYVMREUXx6y+/&#10;Uqo5RxY2rFtL77/5Ft289Z/P88cff9KZ0y/T6rk5yqQc+UEaG52gTz//JK/OiNrCzX2K0pnctYjI&#10;4Y03X6cHH7mf1qydp7T8D6Upg7lKpWndhg10YP8eOnXyJXrzjeQGmOtX/6Ztd2+lqekpam5uds9r&#10;PHtbMjQ5MUx33bOFvr/8XVi0rrD3Z5SP+qOtpcvP++b1G8LT/9dYeZL46190JZMmmlogGlfXee8m&#10;HVrvwxgASIHFFEQd5AjES8iRiXieR5RMO0y8rMUW5dGWKCSgBNA60U8hUKzMGHdkeHcdraf7nyZq&#10;anWBByemidLNRA8/EOaqHdja3tzpXOAHOQhgD9GpOhLwc+ed0oUVRWO8BKCX6NU6LkHg8Q+MEPVq&#10;EEBY1iG3XsnEch4qq4ysQemE5Il74HEC2YZyKiyHtv2yArSHc7hPTB85gOUYK7D4+CxRtpVo36Fw&#10;pHc08AKYTaXp1z9+Dk/fNvz40w+UTjVRJpOlJiWjOx7dEWarO/yLUKpx/37+vXFD+tjCc9fURPv2&#10;7A6zlMVdd23z45xfPROejojIAy/PSTW5ZTHTU9Ph6bJ47923pBzITyQY9YV/nmlK8ftpREnwHKWz&#10;WZHXJ7c/EZ5eEtINKPs83s72dlUmp2hgoDfMElEj7N69S+/LFF366qvw9P89Gu9uWQy//UGU5hgA&#10;uu6YCYi36ut3T8ZBWoLko/CDMIFM4TjcrgOlgBB5S4KUbIEY+XZRp7W0WgsvKxVYCWCWJQyME3X3&#10;Ep09G464dnhgF1G6k2hoxrngp1uJNm0Oc9UOn31B1NbnSHDPuNv+8GQ9PQBecR4ArIQZX+3iEdQz&#10;BsG5c07xweOHQsrLjG4JCfn1ssjfrUXfkH7+tDLovQe0vrz7oMhxrxSz8m9d/7Vt6YcG30QMAFF4&#10;zRK1cgyAg+FI71hMT4y6F5q0I4qNtqY9Awt2KiXul40AuGz2DvWEpxoGv/7yi3uZTzlSVg1ACJ7c&#10;sSs8FRHh8dB9d4syrFo5Yzxw7/1e3to7WsLTETVEe2urn3tOP//6U5glQvH995fdc1W90pYbS7mH&#10;aoX2jpwFmpc4RNQHLx49TKlUirpv8xKQRkbj3S2L4be/6BbfRLxmW8iIkhixdBrybz0BkMeTeWPR&#10;5JRnXQW5h5XeEixrDTV1+LrRppI1XyfygXSZ30w+eRcAdgXnbfA++CAcce1w90NEmQ63hpvjFaTb&#10;iNZuDHPVDpd/cYqHXraCTxB1DxCdqqMC4OwFF3SRr9XYGqIOVgDUcRvC8xeIBkedAgDLVWTLP5Un&#10;RNaHzOTJUijnhrzn5bFKKCt7pi7It/d60fpsGfRNjqsco69eobaKqKWdaP//jweAf/FTF/t1a9eE&#10;WW47rl27Eh66rWiW9Z5N9NUXjeP+H2LbffflvdRXg6WUjfj/QEurUxwODw6GpyrC+XMXvLxt2VDH&#10;//AIwe+//07fff9/Erx5Cdi0YZMoo2vxbOxs76RMgyi5Q/z228/0741r4eGIGiKdSdHJUy+FhyMM&#10;GvNuKQdet57KEE3O51tLQeLhvszEBUoBT4SUvAjBgnUTx5XECDFiMqPlQI68IkCtr1xOXKmtJVWP&#10;iTUUCoJwCQHa1rbG1HrKJLi7n+izOrqpbHnIueBPzLm+cCyANevDXLXDjX+cAqRn2I2/va++HgCn&#10;L2gQQN6Kcd61f/6tMFftwAoI9vzgIICwpENOrVLKyym+W68UlW2r8LIKACgF5JzNA7m39wnk0gQe&#10;zFMkaDuy/SbaVXkXZcAqotYOoqf/PxQA2bY0nTl/gTZtWOdfaNrYAyKiLGrx8rfcgEWWX1b7+7rC&#10;04mwVKtuo4LH9Ptvv4aH7wi0tTlCXg9k0867ZGFuVXiqYnz1zed+CUBERKOCXfQREK+vd3ld4bnO&#10;w0eOhocjIqoC//d/+N774eE7Civv3+K3P+lmU4ZoYsYQdhAY48IPcuMtnJYM6W/rli8B1DSgmidU&#10;VikAUm8Ivz8WECJ/nLdpM4QLdaEsEydewsDEiUnwwDDR15fCEdcOm+51Qdt4LnkXAlYArF4X5qod&#10;OK7R5BxR3zBR36hzwT95OsxVO5w+pwH4dAkAxyC48HqYq3bgeAfs+dE35rwwIJdw/UfcCBxnWcL6&#10;fVEyBTLnlWBGznw+3A/GYh/KJTwP0J6VbXz6QJj4VPnlGBYcBJA9AJ5+LhzpHYcPP3yHmngpEhHt&#10;3fOkkr3G3Amg0cBzdM8D94aHGwpQUvC67IMHq4vLwuVbWu4sd+zRqak7Vsb//PNPuYe/++rr8NSy&#10;A/LVN9gfnqoO/60MxVrEykFTKkNtXdUpP0uB5TOjy6reeH15l1tG2Y9YLjz4kPMAvNOx8kbIHgD8&#10;4j05q8HRDIm3xN//NuQcRMYmb9k0RAdrp309hiQhH77baP9oEwkKBE/CTL8kcrvJyyS4f5jomzru&#10;FcoKgJZON5esAEi3EM3XUQHAW+ZOzTkS3jtG1NFFdPJcmKt24B0HWPHCu0mMqwfAuTouATjLQQDH&#10;nAeAKIJUPsSiDvkxMgM5EllkT5RQjo1cynezjMB6pSAfjvtAgUYxYBUGVllg7xXfTygfVjmF0v47&#10;XwHAfw4XP3Mu7KdPnaJ0KkPNd6jFdznxxWdfrYg5EjKlrqrV4k4kZGxlbu++M71c6nW90tgSLL18&#10;O3Jc/uknqTOdWr46I/5/cfwYdrZZvvvhyh+/yg4ATbqV6nLiux+/kbojIpYDyy37jYqVN8Jff+eN&#10;pB1xHBrPBS4LrZZyLLBo2iTExhImjSMg5UF+QHZAfBBrwJ4L6vcETUmR70vwKXnUespj6GVX9FGi&#10;r+rsAdDcofEUpoma2ohW13EJAGNmHVHXgAvG19FH9PKZMEftcOqsa5evw/gapwA4W0cPAN6GEAoA&#10;Js+wrgtZ16Uhsi2lkn3IqJctLGcxci1KBI0n4H8jQS6toow/EVRQFVNSRpUDUBygPOqz95coL/jc&#10;jJOnA3f2EoCZuXnKZrL+94+XL8s2RBmNAxBRGt1tHbRv757wcEPh5ZMvyXV0gaqqf6n87vtv6bnn&#10;7pwtMfFS9P6774SnVjxmZ1e58WWrv95J8NjD2ymlQTC//Prz8PSSwHUefuGF8HBERMWYmp6jpmyK&#10;ujqWbwvTRx580D9Dlvt/cmxkYtnrjPj/BBtzOKbThrWrw1N3HFbeHcO7ALCWe3KGaNAQF2+VDAk5&#10;iI2xdHpSr+THW0DNcRB3r1CwSgQlXyBs1kLq69J92W1ZUTAgcKEm3kKNP9kDgBUal+qoANiwjail&#10;i2iMSdw8UaqdaL7OCoDVG9w6fN4Kr6u/vgqAl84SdQ25OAQTa50C4pXldUsrC6sAsKTcW9VZXkDU&#10;DQmHDHvlEh+zcqh14Z7AsWK/oaTCp5zXZQK4b0SutX7Jiza1b7yNJecf4W0AWQFwZ3sAFHvR4GPy&#10;xxGtEGVRbO4aDR2d7TV7Ub3duHXr3/BQImRacpHO7zRMjjN5cG7Jn3z1RXh6WYE55G3QIiIaFSyj&#10;rS3N4eElgevkyP/8OT4yEp5eErjOBx7aFh6OiKgILkbFnfk/Vwwrb5S//eUUAOwBMDxuLJFKaizJ&#10;t27UcLXHOV8Gwfx07bS1fob5xRprrPpCuAwhk3os0QJxsuWMxwJ/MvkUD4AhoqERokvfhyOuHbY8&#10;SNTWTjTOSog5onQH0ZpNYa7aghUO7AHQN0LU2Ut0qo4xAE5xEMAhd63GVjsFxKt1XAJw7lWn9OnX&#10;XQAgFyDpUARAnkSGVKas/OaRfcg55B712WUnRrZ9WVMHn4MngZdXex9pm9w/tv5zYmUcLyPhIIB3&#10;8C4AmUwT9Q/0hYfdn4a4jKfpg/ffC09XjExLxm3dl3F7ByO+QEu2md56q7SMPvHE4+Kd0JzNUrbF&#10;uVo+9OBjYbaKcffWrf6PMZNJU1aUHe53a7aZ9u3fQ1eu/BkWy8OnFz+mxx7bHh4uiR9++I66unNb&#10;KKV0HvhPenZuhm7+909YZFkg7emL6jMH6rel5YZNGymbcdYHjBmpo62NXn/9FSKqbMxXrl71dXR2&#10;dFA2kxI3cf6dbUnTxx+VDnL00ssnaW52Lnfdmx1JPvzc83TohRfo8Z3baceOx+jee++me7fdFRYv&#10;icuXv6PujjZ/Td11baJMU5qOHT8cZi+LmVXT2r8UtTS3UCbb7OpLNdFTe3aH2fOw7Z6tlPFzzHKV&#10;ooceepAuvPoaPf7k47R9x6N09PDztG7N8uzsYeWKV7/dDhw5fJhaMhmZo+Zs6S0uDz37jL/uvHXZ&#10;6OhAmKUk/v3nOvX29Lprmsk6mUZdmRR98/WXYZGS+PvKX5TOpCmDZRNNKfrhx+/CbAW49PU31N/f&#10;45dbPL5rZ5ilKJ4/dJjSvJQr1UR//PV7eFrw5ptvUEve1n9pujdBTBOOSM7Pb77/eHsy60UWYt/e&#10;fb5utLOwRIvktX+v06pVbttauRbpFGU0EGVLtpV2bN9Be/Y/RW0trfTPfxygaXmRm68m+vCdd8PT&#10;SwLXWQ5ffPUZ9ahMIm27954wm+DV117Jy8f37MLsbJitJB579EFq1melzG1zO73zbvH/7P1P788F&#10;nG1qoq7OtjBLWfC9xOWymWY6/uKJ8HRZfPvNl7n7KpUWeeTvvT09dOnSN2H2PJx/5bzbwcQHyy0+&#10;/xdeeTXv/SWTLi3zwFN7nsjNvZmbTDpD99/P99nNsIjg8Sd3m+vmnjn7dz8ZZivAlT//os7uTlPW&#10;pcnxKXrg4QfpwMGnadcTO2l+YTWNj45Qa3Mzza2qMHDrf/9KPKD2lhZavTq5LNUaxa9aI+O3q0QZ&#10;9gBYUA8AJkpMVNQdmgmKj1IOa6WxaMoxa+0EmQf5AjHSfAislkfebRnz6b8HJC6vDKy15jx/dg0S&#10;TUwT/bD4n9uyYev9RC39LhAfzxlbb+vtAbDmbucBwJbwzn6i02fDHLUD7zjAngcSxG6OqK2P6I3i&#10;D+qagHchGBxRDwDIaejFAjKu8gsXfO/ab8m/HhdrvNbhFQBBEgWXkVWrzMLyAsislMEx1Kefcq/x&#10;/cfLcXgbQN4F4M5xe7Z4+5035I+hGOwfx913JydDIXp7B6SOI88XzuGNf677Nvil+Pdff847v27j&#10;Rupoz9Jzh1+glo78vamrxb333CPl29va6K8/ihN8384S18xbuPqa6NI3hR5RT+/b79tciot+KfDL&#10;+VLnrRIwKeK2urs5KnYhNfzllx/zruXgUDIy1pJpkfwffvBheIrOnTnj55jTlb+v+nO36FZeez7p&#10;yxjPeXguaVwAJumc//XXXg1PyfGszMPi+zY/8tijkn/dQnFy3tmR8+LYumVr3jkcxwuvvJxmmyiV&#10;aqIOX47H6MbZ3rZ0N+ivvvzCK69aWhZ/CV5uXL78A7U0Z2lgqE8UO/bajU+M5+XFy3oqnbsPOF2/&#10;uvh2okwqZc7vLbTGfv75RS9DTDIXwwMPPiB5R8aG8/rBqRymp12gyjAthla9X5A6OjrDLDQ9PiFW&#10;7PvvfYD6+roT19/d20Xt7R20fddOas42lyz36ScXnZwEikBWwvBnW+vi81YMnd2urwN9hcrrb7++&#10;lOtPCSK3HMAuFeGYl4qff3HxL0phdGREzk+Pj9PUmPtebMeMv6/9rf1LyTw3GyV30n53dXVQe0sb&#10;bd6yyV+zcmX5eDabpbQ8i5xiqFTeEOcunA36l+y/8K8rV0r26RhiP6SaaPfju8LTgo7ODsq2ZGj9&#10;hnWUaSk9Rhxr6+gQpVdGlWYHnikeVPerS5/J+Zb24v8ltp2NwVanXR3OUHDfvdvy8oV9CjHQ78rB&#10;8g9ldGFSBYYqTSUlvFeuX7/h2kilfTuNgsbpSVL8+jf9JwoA3gaQCYoGAhQiAuunJTMljsu5wMJa&#10;oBgwSgOvPLD1aR5LxuA5kOfGjbpAqrS8KBigABhywfi+q+NespvvJWrtce1yf7JtRHN1VgCsNQqA&#10;jn6iM/VUAHAMgCFHXCcWiNp7Wf0b5qod2AOByb/EAFA3el77z/LCfYIchkQe8QFwTo4Fsu0VVEah&#10;ZWUbSRQGkGmrWFCPFrbu+3KmT9yerP3nxMtxNB4HxwC4QxUAHBH+3XeLW/fdn4d7uLNWvRok+cM6&#10;d+ZUonwM+dNJmLcYZEwcb2URXDidexGZnJoOT1eE3376zc1hGesYY3hoULZR4z/V5cS7b72T+4Ov&#10;cN74JeGdt98OD5fEzz9fdmNNLb5TwIaNm7yMfbOIdYaRpP+7jcWkHCbHRzwZef316rZpPXvuvJRn&#10;r5RSeO+9dz1BfOPN0rFYBsackmwxsOyzp8qhQ8+Hpzx++8XJG6eBhIqVatDckiN9Fz/+JDx9WyCK&#10;nFQTbdqY+8/n/u3d/0Te70yz63s5HD1y1I0vwUtxtW62KFPOch7CKatKezpYbN+5S/JVQlQ59guI&#10;YiVA/X19OZl7ZMd25+Hw/bd5ead15w3Xt8r+W/66kpPvM6fKL69Evu1PFCd+S8GOnTtUQZyc4CbF&#10;3VudkroU/r6er7jq7OopuL6vv3lBfh85mh9DY99+p2yWeDCpFO19qrxXUQi0U65/wPj4sJe9//69&#10;Hp4uwE36z9VtrOSLYd3qNZJv1XTp/+mhAfd8TVIfo9gYWZn62PbH/e+5uXnf12eeLfSqe2z7o9SU&#10;SdHHFz8NT+UB83PPXcW9N4BUimMyVXZfHjl2xI/jxeOlvSnWrl7w+a78/Vd4uiiGhgfz5unPKzmF&#10;++1E8tlpFPx6lW5mmoimFpS0KIkWos3r65XEwzvAkxwQcFhZLTmCssCSHc2LPKFF1BOuUDGAT5RV&#10;t2vbDurB3umcDwqAH+u4C8Dm+50CgJdT8NjZA2C2jrsAMNbe5QLxDY65IHyL/EktK14+R9Q94q4F&#10;K5S4/dffDHPVDqdfdePu520AzRIAK2Mg5SLjRSL/Sx4jV1YhIMcRc8K47nuiD3m195DKLRRUvOzF&#10;yze8bNCW1iH31hjR2CqiDMcAuPMUAAN97qWhFPr73J8m9vauFD19HVLu7+t/h6fy8NVXXxf82ZYC&#10;8rG7aiW4fv2mlOvpTGb55JdgdvNl19lff1ra8yvp2Nas2yD5Ht+RfElBEszOrfZ96Eo4fsauHduF&#10;2CTFiRdflDZmZmbCU0XRkslZHhYDLxfgfP9cvxaeysP7730g+dL8f1oGGWMJrgYPP+aITXfH4nLI&#10;rqjSVgmS9+zTB+Ul8OH7HwhPFSBJn3/46XuXL52iJ57MvbAuN7xVfZH+1BNwj7921ZENdpv99bdf&#10;8vJgDsvN4/33b/MkJAmeNIqnhx9+KDxdEpyfl2xsDjzAYZd4AADJOklEQVQ6ygEu7pmEMReu37jm&#10;+9bT1ROeLkCS+SkGlHnx2HH5ffjYYRofHwuzedh2nn0m2f/r39f+8mV2P7m4K/TszHxRy/hyoM0o&#10;wDo7l3drQVbyTc8le44ycst+cuNsLeORsnXzZn//lstXDJXJR87z6tuvkgcIbW11nitrNxT3hgLG&#10;R5wnze4nysvCa2+87vuxM8H/q8ubpse2Pyy/Bwf76MWj+Uu5nnjySe9R9HdAmq9cdXI6NLy4Apbz&#10;ZRLsdIL+s9EmKbY/siPxtUK+48ePhqdKYsvGLYnrrxcapydJ8dtf9E8WMQCKEHMhKCDeNhq6ySeE&#10;St37hUxZ66m11OO3accrBYzlP48Qob2gLiFXpi+WUHE+tkRPzBD9UMcYALwLQGs30ThvA8gKgHai&#10;uTorANbdRdTFbvBjRG09HII7zFE7cBBAUQBM5hQAr9VxCcCpV/J3AYCsQV5gfYeXiD3vlUpFZNDL&#10;GmQUMqjyCLm1ASulHet1ENZrvWP03pGlE1ynBuTkeBaZLqKnnw1HuuKx2EP7vnvvkj/BrL7oVIqk&#10;fwz/3nDk/Mknyq9pvfI372nOVosMPbX3qfB0WSTtC4D8/JK0FDy1e6/UMzJW+kUYGJ8cl/aulVin&#10;Wy3E9VbHc2CRNeQWMtcJx//8c4ck//xC8rWA6FNz8+JEJun1++nXXyTfM88cCE/lAdc26fgsTp54&#10;qSIvFFZGlOs/L33hc7/8kr/8pRg432LEb+uWjZKPyTAr12qBDevWe4I82MvLPG4/jh87kTfPzzx7&#10;iC5cuBBmo/17n1IvgQ3hKcGWu6p7qUWZpOV+vPyzd8+9/GNyL0m0ceTIkfBUSZxnb5VUE73ySuF8&#10;hED96Qp3jwjHzoFHy+HBRx7xZV54PlmQ3dwcJ7tvz7+W8+Q6ejj5fCVBri9pOndhebd65np/+uWn&#10;8HBJoC+7n3T/i6zALoc/fuftC12Z1vbFvbWAc+fPU5o9p9JN9GRC5SIUDW+cL1wiVQrTq9wOJuWw&#10;dmGBsk0pmuCA34vgz79ySwQ2rivPB25cverjATH+u3Gd5meLK2NQZ4gOXRLzyceFS9VClKrD4uuv&#10;c0aSTZuSxzRrqkDJjnwbNlXmMc1lWtsqe1bUEouPtNHwyxVW6xJNzBXZtg/bpplgft7iCQuoJnG1&#10;BpnXslJey0p5kDJjOfWf9nugXPBETMvmKQi0PRB/Jk1QAHAwvh+S/7ktGbwEINvtgrexG3eaFQCV&#10;CfSSsW4rUQ8vARh1a/BfqrMHAO++wNdjfDVRR099gwCKAkCVH7Cs5y0tsYTfyDP/Hg0UX/acLDFB&#10;OXgB6HkfJBPHzD2B+kQmjaxaGca9hHtElAAcRHLc7SaR7iKqY+C0eoAf2iNjQ+HhPLx0/Ii4vbHG&#10;OckfiMXBZ/Yk/uP5/vL3ifb63nrPVulLpcsRkvbDQsoswxaI7c28RjBLYxMT4akCVNPPJOAlD6j7&#10;vRLLPYohqeXsxj/O2lGpJRgkemq8/Nw8uftxp4jiZXKL4Py5c4lctpuUlI+WsVAWw/sfOA+DJPMC&#10;IH+pMuXOheB8Ox95JDych2az5rNWsGN66SVn8b3d6OkdEJfmPok74dyPK8UvP7nYFCzLd91d3iU3&#10;hJ2T61fLe6owVq9bV/F1OnHcedlUUoaxf597Hi+GN99+y9e/d8/e8HRJXHjlNV/u7bfepS133R1m&#10;KcCsD3bZRF9/81V4ugCDA71iKeX8N/9N5m782Zcco4HXoTfRow8+Gp5eEtjDhutNMq+VotI6MY/z&#10;83M0var885Tx1++/+r6v3bQ2PF0SmzfnZPb69WTXwOVP03333x+eKgkuU877bNfOHYn/nxgff/qp&#10;7/fUdPlgd7t2Pu4Vc4zVc3NhlkWBtj799LPwVAE438x8ecX5ps05peStm8mDWaJMX39hnIwQyDs6&#10;WtlzM5VupWcPNs77cTKJaCT88hdRc9p5AGAbQCH8TFqMtR3kxrssI4q/JUgg4yBRiLDOcQX0t09G&#10;gRAGGbTWfZvgco210p7U6XGx8nK/V7lI+BOzRN/X0QNgCysAOh2B4z5yALe55A+4ZcGGu4h6eAeE&#10;cacAOHkqzFE7IAYAXw9WKLEHwoU6xgDgIICs+OBdAECqRTYQfd8QcCtXXjEAuTSyaNfpi1zCy0UV&#10;AF7WIYemHu89g/sEMgzib47Bo8YrA3gJgAaSfLpxHnBLxb4Dzyb64/z8q8/FitimQc4qwcIaXR+X&#10;sNwzh4oH0bFAsLWkdTLwknDixEvhqbLgMhz8a27VVHiqIqC/XNdieP+99+j63+WXS1SKn3780ayn&#10;TFFLawtt3bSRRob7qburl8YmJmlyaopmZudo9dw8rVmznh559BFqybIFJCWBnxYDxvjftcVJD/Dy&#10;yeO+3DvvvBWezsO997iXnyQKhm+/+5Y2b9kSHs6DjQZ/5uXK5YLT2vXlrUjAR5/kFAaTM4XKhuv/&#10;6o4GqSZaa9atl8L92xaPzI72ONUKcj1qRH6qhR037w5RDZYyd8Ojg365B++2sBhkDitsq68vF/W9&#10;EvDzJ5sq7znCWL12bVX19w70SRnsxpEEqZQLWFmO6FmgX0meA8CZ0y/759/+A5V5jZXDs4cOVNWf&#10;JHjskYcTzyHjzKmXfF84/X7ljzBLAfY/fcAruD/8sPSuKSEw3kr6h34NFtlpqBRYJq6VWO71998c&#10;2NDdZzd+T7hefRRBNzN07tXyMblaWWmvCuLFvFhKAWOemVvcOyFJDAZWbGLZWnLkll888fji3hpp&#10;ndOO1uS7Nrzxulta0UhorN4kwS9/0s1sE9GqNY6MyNZmhtR74sTKARMHAIoCOa+Ep4Bc4Tvqgmu0&#10;JUUmP0gRl8tTAOC3kizUAUWFJ1fq5s3Hugfq7wGwaZsjbLx2mz0AWAFQ710A1m5xQQB5LXxbP9FL&#10;9VQAnCHqHnTXUIIAdhGdLx18atlxhoMAqgeAJedQKkFGrbx47xYj81JWlVO2nHizGOVVnowG8iz3&#10;jCoPvNIsVDaY+4PjEfi+6m9WJDW3E+2/cxQA/MDm7XKSAH8gnNi6mhSHDh3MlU1gkU0CrodfPtpK&#10;RNQNsX9fbtupSnDqJL80uj/Dix8t7sJXDj09uS3/eCugemPjhpzFhj0BLn3/Hd21dRPdvXWTuOuv&#10;Wb+O7r5rE83OTNPocD916lZ2SC8eK78esLPdxXno71k8yr1FR4dT5iR5eX7tVRfMilM6lQlPVwxE&#10;xa/Uk2RwKBf0KCnsXP70Y3FFuM3zz7VkVrVykLFl0hVfk6R45VXeBovjLPCWWZXdW7WEncdqsGe/&#10;W67D6cD+5NZvYH5mld81ZP3CQni6ACAZg4OLrxMGHPlKUVeFa865nTAYXDFUO4e23JHnSgeotOB7&#10;OWlbh5553uddszr51oG8PRnK/Xz5cni6anR0tcu14ICtvd3VKZtKoTmTkSj6STG/kNvWdGZ6Mjxd&#10;FK3tbRVF5wdcO25Hh6RA35qZ4yTAvr18H5Z+rqC+jubkSxc4v9t+uHS9AOrndP7VxZfMFIOtYzmA&#10;ZRSV1LeHlzppmasJAvRJAOIK22jPNFN7BQqDeiB57xsFP/9JtzhoEVvLQUpActgjwBNzQ/Y9UYcV&#10;3hAq5BfCZEmVIfFQHFgyFhIoq1BgDwFPoFTxAGUA8sHaCndrtoKPzRB9X0cFwNb7iJq7VQEwRZRp&#10;J5pPZq1ZNqzeTNTDJHySqHWA6FQ9FQDsAaBLACbmiTr66usBcPZVoiHEALDWefVcYdnw6/RVCQUZ&#10;Ytmx56w8g6hbIm/lXM6Z5GVe5VnuEchz4DXglRR6fpSJvyoAxle5OBJ77wwFQP9gf0VBf9w6afen&#10;MLswH54uC96GDH9A4xPllxskAepKGjAK+Y8nePG14JejSv9sS+GdN96VevDH+loFSpTlQCaTC1TV&#10;3VW4BVgpNMvShfLj5+CI1c4Tl0llk7+Aoh1OUxW67YdAPZWu/0e57TsXDyLF6Onp8/fO0FRpt8rh&#10;oWGv3Eo6H6Xw0nGNXN/URF98sbj7aTWYncu5bi+1v8uFS9/m1sgODS0e6K4Y7HZZ1WBoqN+Xn5rK&#10;34YwxIfvvU9N6bSQsM8//SI8XRJQMCSVQcY3X32VeEzoP+/vXQm4jGwRV4GyF22NDS1uGR4YzG2b&#10;eP5M8mcoyiRRNFYCrjPT7BQYj+/YEZ5eEtgy/9abyZdtYoxJrzFD8le4xO3ff3JtPfrI4h4ugMx/&#10;mhWGyZ63nP/V14oT7+efO1zxWFNNyRVNjGrmMwRvj7kc9Qhu5vr04AP3hWdLorPHKamStt/d2Vmx&#10;AqCSvPVC4/VoMfz0K1FLSgk53P9B0kH6DUkHqZFgZSAvWP8PAg+SbkkQiBEspIY8eUuoJfYBAbPf&#10;ZVkBfzcKCpRhkse/e4eJxuaIvitu+agJeAlAS7/bUYGVD2y9nS8fSXTZsV5jAPSOEnUNOlJcL7x4&#10;lqhjwMkPLwFo6SW6UMf2X3mDaHCEaIDXz+tSEJYFyKrIKWQTMgZ5gyLAypoqBoSoGwWYVx4Ecuzj&#10;AZi4F0L+rVwb5RfK2HtF8vESEi5/Z3kAVPrAtn9ibDmtBBdecdukwXWtNUGwt1J4ek/O5TIJ1qzN&#10;Rb6vFO5PMDk5XQydnbktmjjNzpZfg7icsO0efHbxZRZAkrnLtGDP+fL5igHlevv7w1NFceb0KSEX&#10;cDHu7qnMAmqBtoeHB8NTJTE6NpLYYna3CSLH6c1XFn/+sjeCy+8+L1T5zO5s73T1VEDEKkWzum6j&#10;v9VicHAob55KpUw2Q52L7F4xNTnp81eD33762ZfPZsoHUCuFvl63Lz2nZ58p/38xOur2bq+kvxc/&#10;vlhxGUZLewvdd0+yeAa5/u8LT5XEX+KS7Qjlrl3JiOEXn3+ubaXotbcWJ7updEZIJJf5/vtklvzP&#10;P3d7sGdS7GWxuJKhEnC9rW1Qkt4KTy8JlV5fXLOervL3iIXMS1OqImPA3r1u+0BO/968EZ4uCZRJ&#10;Mq7zZ92WwKWA67nYPXrz33+ouzvnfdee8N3luefc8khOj+4sH2tlMdhxc/rog3fDLImwfcdjvo5f&#10;fv0tPF0SaX1OZxK+d23bdrcsFSo3/xYtfD8mWFZUbyTrfSPh59/4rdORDVjyYQEFsQcpEuKtCUHT&#10;QMq98gAkBuQKpMgQHa8QMMRdzmkMAp8fdSlpAsHyhEr75onXNNEYezKoAmB0jqiE62NNwAqA1i6i&#10;qdVEE6uJWjuJ1hSP9lsb3CJav9mtg+8bJerod1vj1QsnVAHA14SXALT219cD4NxrugRg3MQAACG3&#10;yifIbkD4Qe4hd6HFH3Ip360iSuvB0hZu1y+lsXEzoBQwdWHnDDk37ZatcBBJVgDwd15GcgdsA9iU&#10;ztAjDyy+htiiJZ172a/GirL7idw2NEiffl65ZRL73yb9c/J9bk6W3wLrC5l4LBdkXaHEAnB18xr7&#10;ekAIJa+BrZAQch+zZeaatz0CWX34oeTbnjHe0i2ZOKDjoWeT767x5FO61Zq8eLBLaYquVxB3gPHF&#10;Z5942fgoQYRmQPqbSsm2kIwbN67Su2+9TtsffZiGBwe8pQVpetU0/f3X4mtxLWx5ToPDlXvNNGda&#10;/JrnWiHs53Lgz7//pJ7eLnm5z6hrfLi1Vjnk5r86hQQsX5xeeeV8eDoR/NaS6TR9/UV5q35u/pI/&#10;BwaqWP//619OsZEEmzby1nCV1c+4656tFZebnpqoqMzCQs6V/8KFZNdHnk8VWrmT4HVdApNtrjw4&#10;7mI4ctTt254UV69d8Z4r77ydfLtnzOWRCrZ8s1btSoAyHDNkMXC+3379NTwsuHbjuqvHEPofL39H&#10;L7/8Es2vnqFsc4ZaWtz/LKfRgUG6+PFHYTVl0dOTU9YvB1AXp0y2iTZu2hhmWRS2jkqAMps3bg5P&#10;FcXJl1+iFC8DSOipUc37YD3QmL0qh59/pZu8BIC3rhNyAgulIekg6p7kWPJvSY0SfrsdGvLwMSFk&#10;hhiJcgGk3yoQDMn35dAXlDeeCSBRcPPmPL1DjkjVdRvA+4iyPc76jS3cFiq/6arHLaLVG906/EFV&#10;APC6+HrhxGmiDg4COOO8IMQDYHEN+7KBFQB9Yy7+gSzD4MQu9Sp3IkcakNLveAFZNQqCUL5BziFj&#10;kDnIpD9mZNTeF1YRIQoCG3fA5EU7kocVAauImtuI9pW36DQ69vr18E3U1dFO2dY0dXZ2U1tbM3W0&#10;t1K2uZmaUylqbs5QV1cHtTU3UW+XWytd7R8QwFHCETAM6cC+/WG2suAy/IfT3b34uubTp097cvrc&#10;oWTbSwFXruS2C9q9t/J1wOUwMl5o8awlDh5y1gwhNwlevixOHD8iexmXwuhE5RZMYHa2sgCRFjt2&#10;FSqUXnrp5TBbSaya5q0WK2v7xx9+8GVYjgeHByidzlIm20yrV6+hoy88R5e++SYsVhXCsWUqtLCA&#10;CHd3J1/uUSnCPi4X+vv6vPfNunWVBe5FX8bHyrvel8JyjKeSOly+FK1OECsAQN2d3cmXOHD+e+5O&#10;pvSF9S9J/y2Y2FRarlKFzQ8//KBruFM0MVF6OQ3w7EEO9OnG898/ya3VSTBllBeVjDkJmivccnfj&#10;lvUVzSOD97avpu9op9JyWQkou3h7d23cQG2Z0s+7u+/OBYNtbsnSmtWzNDzYQyMDg7Rj53Y69+oZ&#10;unTp87BYRajFdeW6oPjn1FzF8hpOvOQkKXbvflKUi1zu76tXwtNFcem771xbmTT9/uef4ek8cL4d&#10;jz0WHm4ILN+Vqxd++plu8TZY43PG+mnJiLrZC1kxln1v3dcyWO8vx5TMW4IjRN4QfbTjvxuLPtoL&#10;2/W/NUkftU7kw/p7WQLAuwB8F464dti4jai51+2owHOXaiOaXzyS9bJiYR1Rd79bB9/WTXQqmcZ6&#10;WXDsDFE7Kx/Yer2GqLXO2wCytwN7PvSzzBoFEuRL4kNABkNibuTOniuaTB2+nCrHQq8AeARIwv0T&#10;tmNiBHhPBfaiYA+ANqL95fcVb3TwA3vX4zvl+63//qUbN67Qzf+u061/rtM//12jf/+7zn5zkn74&#10;8Xv6Q/8AHnrgPvnDrWQtWTFwcDP758pWi127XH+SAOWefmZxN3bfDntVVYjJyYmaRjc/dtRFv8+m&#10;3IseezZ8921tno99/T1y3dhqna1iLsrBXstKAVf6asoyvvvukitvlEpbtiSzclTT7y2bNrprlUnT&#10;pa8vhaeXHSNDA76P2MIxCU68eML1M5Whs6drt/Ws69vSrmEx+DE3ZejbS8nn+befc+77b7/zTng6&#10;EaqRixBJ6/jkkw99vq++SE5YUObI0WPhqaK4qFufJQXqT1fonYRybe3Jg4HlyiRzzWZwXALelWax&#10;MR18IReA9uaN5SX/jHRzNs/jZznB9e3atSs8XBLoQyX9yFRRhoEycwuVbYs3ODiaqL0k55PUsxRw&#10;3ek0exgsrwK1rb3Z/18h2n5SYMybtyT3ZGbvxWrmip/rrKw4XSZu2eZ1axrW+s9o3J6Vwk+/0s2s&#10;VQBopH+xXhZxX5YE631AmiTqOR9DRHNDiOASnUeeoACwigeQeUOQvLVV80pwQigMTF4me7Lee1qX&#10;AMwQfVfHIIAbdRtAXgLAbae6iNZsDXPVDpd/Jppd58bO6+DbeRvAOnoAvHROlwBMEU3OOWXIhXru&#10;AvAKUd+g2wVAAulBhtXibr1GILc47mXOyHRI0iGDVnFglVlefo0Me28Y047UxffZeGFbHPiP70Fu&#10;g8fAu0rsS+6q3Gjo6OG1qcktBCH4T8Tvi/vv0tY7Nmdb86w/r5xfPKDTU08+UdGfGfJW8yeFsknb&#10;qgaXLqmmvcZt8R95Rl1g77s32RrgpFhK31Eumy5t7UmC9jbnktqs9SVZf4y2OxN4kgCVLj9ZDmy9&#10;a6sLqqZeB0na7u5pW7KiLgnstV+utm4uQaYmJ8aqKgdc+YuXs7jyWOJRKX66nAuIObfIvuEzMzMV&#10;9/fSJRfIr5IynPfchfJbnlmg/p3bK7PsodyRF46Ep4rizz9+9WUOH03ugs4YH1fPoyLX6dSpM9Ta&#10;6nYXGVnmNf8W6HumQiK3OP6rOjBpVwU7fqAME92kOHhgjy/3zaVvw9Nlse2e+33ZUuBzGzeXN9Sh&#10;jnL1LAXvvvMOpZuy8tw9dHD53/fueyg3D1ndAWMx7HjsUV/mt99/D0+XRLVzxflZybZpYymv6ZsV&#10;11lvNHbviuHHn9gnimhC3aXhki+khr8roR7kT2Pd9GQHhMp4BXiSFZB5If72mNbplxUgGYWAJ1cg&#10;TfYYLKYgclPOA4Dr7WMFwGx9FQC8DWBbl7M0czT3ngEXh+C1t4i++Y7ok4tEH33MGzSzipzo4kdE&#10;H35K9PFF9/sTPv4Z0SecLrrExz/4xJXhNUX4lDJ8/DOiL78k+vwLooPPueUHAxO6BKCX6PTiJGfZ&#10;8NJZos4hJyu8q0QbKwDqGAPgzKuq/BjVIHqQI1VW5Vn8IUPmuxD24Lc/HyjDYNkXgm/uB38+UCTY&#10;Y3nt6/2F9qBs4PuQlUisAFjBQQCX+sDm8iAWR48ksz6VQ39vd96SgMXA29OgD0mQ+/NbfMsfixv/&#10;XPNls9nKylaKf2/+q3Oge++2JQ/GlBT8MoPxfPl1ckvjYvj7er43RyXYuGmLl6V7l0Ep0drCOzYk&#10;s0Z//+P3kodf3HfuSE5yqh3rUrH7iZ1+DTO7xj/6aPlYC/Xqp21nudp69rlDVddZbTngtVfOe5ls&#10;bq7uvu8RJWuyPnS055ZWJQUrFaQMe4omwH0P3i9B85Jix85coLE//0xONPbvy22dmBSzs7lt66oB&#10;yra1tVJXR6dXTrc2t9G2u7eE2ZcdaH8pYyiGXglal+z6AujDwWeTxyhCmfsfLP88seCtDqsd75Ej&#10;Lq5BqbIfvPtuUYVOCC7vvBGru0cXw8SE81SoVAlTCfbvzwUz5rRtkf/A6i35vO1hWuKqVAIul041&#10;01CJ4Lx8/tXXXgkPNxQqm6lGwOWf6FYzewBwDAAQFI2eDkIDqzvOFxAkQ+xRhomRd79W0gPCn+fS&#10;bxQL0pYG9fPtG6KFtf55JMtuq6akjxO7gvMa8O9+DEdcO/ASgGwbq4odAeVgdL1jRLNriVatcwoM&#10;jk3AFmp20R/QPev7hhxpxXGkgTFNHNlev4uLO5djos373aslWRITf/3kxNvwna6jB8DL54g6eRvA&#10;aaJVc24JwPk6BiHkGAC8+0GfrvuH8krIO1vUIVOQWciclSdD4iGH3kvAer3YoJQ4r8d9fZx0SUpe&#10;G1Y5Ydrwcq7KOFZmpVtWbBBA/sPkPd6XAuvuODpYeWCyYnB/NK5OXq9WDmi7ozOZW579g60EsB7x&#10;y8imRawRy4GPPvrQE7xK+7oYTp8648ey3HW//upr7vrpGsNKgLGm0im6fr2yAH6lYK/3wf2lZWl2&#10;Zs6Thd/++CU8XRLVytNyYNVULmbBYu0jT09XZS99lWLb3S5YXItsg7Y8L+N2nfDsfGW7ZKBcc7Z8&#10;ZPBSePlltyxHxlSh+zuQ9BoxkC9bwT7m2YxTFDank/UvST8seN95LpNUyQpks7ltRpNC2qlgaYvF&#10;2Ogo/fBjbZZMJYW91tWMoRS4riPHkm9Ze2B/Lip/Ujzz/HO+zHc/Jn8vR5lsqvL7/bNP3W4MnP4o&#10;Ehg1af9FbiocbyWoxTUthrVr1yZuK2k+i2MnjvkyX37xSXi6LKRcKkUdRXaUGJ0Yo/YaGCqWG8ln&#10;qlHww2W3BIDXy49Zoq9EBRZRkHN8B9GxLs5IeVZU9R4I86E+T4zgnq2k3udV4sV1oF1pw1hfLZHD&#10;lm+yBKDOCoAt93O4UrdDApM4ns9+/s7EfppogJUbYzmSyn3sYyXBKFEv/2aCz+d5G78hR/Y59Ywo&#10;8R935J/d+7m8fKL8iFMCDM6oq/sYUXsP0ak6egCcZA8AVQDMrHZBAM/X0QOA2+pnD4AxVQSZXSyw&#10;NMTKsJUfL5ehksnIq3iqaB15+fhYkfr5t1VO2baw5h9lfT6+/2adAofvydZ2oqeX3yWs1jhzmklg&#10;5X/YIfjFukkjc7csYhlnq2USvHDkBf8nNTtd/oUf+XbsXNzFm1HNn+Zf6gYMjfu1f/4Os1SEb7/+&#10;KjxUFLxeu9K+JsHAOKwZTdTevjRX+xBPPPlUVXM8t2pVReU+vvh+eKgoTp582de5ZXPpWABJPQVC&#10;2D5f/mF5/st+++VXunTpy/BwUbi2y699fv/dt30fDx2uvbKS2+FAiCxfLyZck14OXB9e7i9/n9xj&#10;8Muv3Dp3Tgf2Vxe08+uvv/Z1dHcmX8cOnD6ryramJrp+45/wdAGg9FuzuvIAgLOLLC9gcHDKJLFS&#10;LFB/W8Lt0gCRg6YUtXQmJwZoK9VU2XOJyzQCeJcHjGG5+rR23aaK68qy9xjvmpFQKcRoa2WPqcr7&#10;jTLrVle+pfbN/2758hc//jjvHG9Vt2fnjrxjpcDlmzOVBUmsBDm5rLL+m//RBx8k+8/idrDzSDmg&#10;T8MjI+GpkuDtmqu5xgwOBl2s7O9/umU7KwEro5cW33zPkZHcvvWe7BuXZJCSvN/GGu+DlxmSI5+W&#10;3FtFAccJgNUfFlrNL4QJFlO4bCOImlEKoF5PssxWgEye+LNn2AVRq0DTuGRsvZeoucuNhZdUMOlE&#10;NHoZt3pWYHx+nlTpwp+YS5DCMYxR58rPN+IgYM51TsWyrMs4OvuIztXRZebkOaIedr/n7ezmidq7&#10;iV6rYwyAs6wAYKXImM6fIdf8HctY4IkCeYKHAORJfkP+DKH3HjCr8q3/+ER7/rpieQvy6XcoEHDt&#10;vMcN6ppxnzyPze1E+58PR9rwYNf5C2dOh4crxuDQoLckZ1tLv7T9feVvaubdTBJC/mxTTOwfD095&#10;HDly2P8hJbVYIH8lf1gd7S3UtwQ3R4uuTrf/cBK8ePgoNVWw925ScH2ZNG+JlKb1a+fD00vCvj05&#10;t9+k/X744fvo3nvvFcu/XPfM4oSB813+NlkwOPTl0e2l925ukijiyfsM2K2lNq1fH56uCrzbxsjo&#10;WHi4KJLMdUdnchf05UCmtd0T9pa26izvFknGWAyT0zmlkoskUB1QR6ZMFPJS4HK8bnhqaio8VYA3&#10;3nRbYHJ69NHKFZrPPVd+V5Nt99xV8Rxev5rb+WTb/feFp8tCSEy6ie5/YFt4qih+/CEX/+TpZ/aF&#10;p0sid41vPzrbc88D6dPN/8IsFYPr+fP3Qut4OaD9Spar5fU7IZ577qgvw15r1QDl9+3LKabOn7+Q&#10;yPUf4G2MUc83X34dnl4Sfv/jD1/31MxMeDoRuGxrWzKvnu7eXq9IKoX9Zuemd95JHsi7mmsMrJrT&#10;7TaD5UPV1HW7sHJ6CogCoMkpAISYGGLpSaexgFqi5EmLIVP+PIiOITYgWv63JWQoY0huqHDAJ8iT&#10;EGsla6ibrf58vFsVAN9fDkdcO2zhXQA6Xf/GdU932zfMH+ZGXNJ1nH7ONIK9EFAtO2Zc2KUOzsMK&#10;Bp0PEFVROOAaTRJ19ROdq+MSAPYA6GYPBQ5mt0DU2k30ah0VALwEgK3/EiRSZcnLnFrnZW4gY5BP&#10;M4d5yiUoqWwdqnCyCgHvMcN5jQJLPEFsfbYtm1APri97APB1X+WWlBw8FI60oTE5xq7Dy7OW7eFH&#10;HpaXfVirS2Fh3q3tTAr8SV2+/FN4yqO9o3KLhf0DPH928SBYza3uBWp4eLjitoqhkjrOnjxZUf6k&#10;4PoyGq2a90leTlz+4VvX50x5eQD++vN3WrVqUr5jrJ1dvWG2PNxz7zatO9nLNawp339f/MXw22++&#10;8W1z3IBK8MJRp4Ri5UW1QeJC8HV56KFka3DR7/UbS0eBRp4k12O5wC/vWMbzzz//hqcT49AzB3Vt&#10;b+X9X65xSx1VLJd54L57KL3Ic9Hi+Is5MvXIw6WVVcC6NWupo7uLWpubKZXJ0vNHS7uIX71yTTy1&#10;KsWRF573ffrs82ReKYzjh3PK2R+/T7bV85atbkcNTrcSEufHd+3yZTLNTfT0wYP0363qlT1LxVeX&#10;vsjJXaqJWjLJCXgxcD0Lc5WTTi7XnC7v9RQC/Z5fPRueKomRkeq3fAVQ/tGHH/bHMtlkZBlg93PU&#10;01mhp8pieOiRh3zd//yzuBdPMbA3w+xseW9GYP26ddJWV3fpYJWw5GcrnHe3XWZ11+tJKPeNAqCl&#10;I0PvvVud4ud2oPJR32588wOb6xxZZRLC5EkIqVovhegEJAYk1ZMaKAMMcQc5ku+6BMAuDRCSFBAg&#10;adeQZH8O5Mq4WHtrK5QH6Kta3sUDYJboh9Iv+MuOzfcRZTrcHDI5l23nlDDi0/dfCTvmR5QByAuF&#10;gdnVQDwjlIxiXqAMEKUH5g3XgmMA9DureL1w4rQGAZwimpgnausjei259nDJYAUAx07gOAiQC6yp&#10;F/mCYst6AWCbS8izkScpo9fOy74tg2P6WSC3aEPLQ74lP47jWkNG0D4vAeAggK1ET5d+8WpE8EP8&#10;rz8qsyiUwnvvvUupdFqiBpf7U2nvcBb0JPjuOyWRi+RHHt7TNik6OlolAE7S+gEb62Ap4PJJ92+f&#10;n2ELZooOPb98HiZ79jxltnpaHiVQiJQuCeG0Yc3q8LTHb3/8ljefKHNskYjhlV6HxfIfOvSsJ3gz&#10;VcTEkPp13XI2YSA2xoZN6+m/f/O3Itu+/RGpZ+/ePXnHS2GxsTGQZ7F8y4kt67AH+RLcZvm5IYEc&#10;XT3T48ldXRm4Lm1tya9JMTyy41Hvmv/rL8mC4P35R273gKS48EpuucAIL0ssg7Vr1tKwRrNHmf6e&#10;0vEdKumHxXB/f8XjYHR2Ve5qzJ4v2AY0KbLq9p3h+089iJCyzWmaX5ilC+fraGQJ7jdWPu7ZU93y&#10;Ey7f1lY5mYWnB6dvLhVXeoZ4++03fZk330j+TmjHWi1Qfrc+81iOd+3cHmYri3c/+iBvGddjjyUv&#10;P8oGvDLAEsdqx/jSiRel7NBIshhJHM+In5lXrlwJT3mkRdbLewmEuHnTRennxHE9KsWnunUo2jxy&#10;+CjNLZT+f29EJJ+tRsGl7+lfVgCwyzoTdLGegmRakm5IkieySJb8gMCgrLGe4hiS1KPkjK2l/Im1&#10;/kj2t5SHFVfz55Evro8VGZNE3UNuS7XLdfQA2Hy/UQCYeRArPVvn0W9NfoxmPHYuoQQIj8s8Iagd&#10;8rHiY8YlIZPjRF19RGfrGITvxdNO8cJ946CSHAOgnh4AvAsAB0xkBQCUKiIvhlznyaLKsZ97yJpR&#10;bonSSsviu6/X1CkJChxcpyJKBZF7/q1b/XmFAMg/0rhTAGTaiA6sHAVAe3sbDQz0hIerxo1r1+UP&#10;AaTyz1+LB1DDH8cXny0eeCbpn63Ll6JsplAB8PVnn4WHBB9+8KHs2S5/gqkMdRV5aT5xzFniTr/4&#10;oj/m/zhb8l2a3//gQ7rvvvLReoEXjrggSxyBPwl4bB1VBi8rBVaAuD4sjZiVw9z8jAQLwgvZRx9+&#10;EGahkVFHLCwwx+dP53tmrJ7Pt0gh36cfvpd3vBiSyNIzz+yXqOhuXgrJ4n///EObN5Ta+oho05ZN&#10;uZfEFK9FLX9959WV8vkXCtfjdza3SDDCibHyBJCx+4ntskzmuUOHw1N5kHGlXSC3D3mHmgAP3pfM&#10;RbtS3H3PBj//3M9qgPKcTlfgrXLx4ie+3PbHku/qUAqoK9OSzKILhUGlsOMthUxLK7U252SMPS1K&#10;eUh88okLslYt2IKNLScLUdrSjjFUohDj/LgPQxx6vriX3ZefG4s7LzlpackpAlSZYInh+bNnwiqW&#10;HT/8mFNgIz2wSER3i5PHnefX2Oh4eCoR2hCwtsg8lsLd92z1ZX76Kd8o98ILpd9vcmMsvC++4d2v&#10;EgB1bN56F/16+Xu5htUgnPOn9+4Ps+RheNh5L1zmndbKwNdZRZBDRrcaP9oSLAG48IZbBjTUPxCe&#10;ygPn4TgZvGtNiE8/yY+lAHz2hXsWlIsvsH7D2vBQDrf+83PR099DQ2PDYY6GR/FRNzK+/5H+wy4A&#10;QnxMtH9Z5xy6P4OsgNgogRdCpRZNITRKljyx0fNCeux3rYOPIUq7b9Mk/9sqGKAEALHixEsZOAbA&#10;oHOHL+Piu+zYch9Rut0RRVEAwANA+8uWektIMS54MuS5khvSKHUp4fRjN3EZbDne+lCI5wRRZ69b&#10;l18vcFtdTMAniCbniFp66hsD4MwrbvtDDo7o5QVEXb0p7PzbwJT47hVKlsgbecVxL/+BYkaOoQ3U&#10;Ya+19gltyf1i7gtRNGgeKACeXj4LbS0xP+/WxL58tLyFtRIceHqfs36qBXXL5kKi9IPZB3v1XHn3&#10;QuS7fq209htA1HZOv/7xqxw7efIl6mgr78aNvro/Q/dy29PXQTOrJv3xf65ezS9jXizeeeddOfbQ&#10;Iw/K76RIZ1t9n997r5CIAZ9/6V5qB4fKvwRUjJv/+jGIxayCvlcK+9LNqbuni+amV1FnV6c/FsId&#10;T+cpJngtJG/hVZgvRcOD5eeno8O9CBPdCk8VIDcvrt8P3v8ADY4MyPfOzsKoxyG6OlxsB0lMyDJN&#10;1NqaFgvqhvXrqdMsV2GZKwWMbTHlzEMPPiD5Xjp9MjxVAERxRxocHKStm9dTu2w5l6Le3uT7hFeK&#10;n375Ka/tI2Xc1EOMGvdiTpWgp8vFPeB5/Oxi8RfiSoF+DPSWXqJy3wP3uWucWfxlvxg2btzgl064&#10;+TpK//33D33y0Qe0evW8HOsN2v/ysxwJ5vv60Qcfoyef3O2WYSzRBb2lNRf4a/cut4sGu0F3dHbQ&#10;v7eKL+348rOLvkx3V3LZghJDrOZ7ndX8X2mrk144vLjczM8tyI4R6SAQn0upvOf+d99Xtl99pXjl&#10;7FnTNitRnHLj6WeKk9Irf1+le+65S7ax4zIfvpcsYFwx2HEnxeM7t/v/pj7jet7S1kKdfaUNBmiH&#10;FacH9rs1/KfOnKqobdvf9RuXFkfF1uVSikZGR+iBe7fRurVr5VmHc/0Dpe9j4Ifvcu8und2l56Ec&#10;bH/KYdfjbjnLwsLicXk4H/9XZdJp+vTLT+XYxU8+EUXr95dKy7bvi94Lg8MDNDDU539f+rq80gbl&#10;N24pveSskVH+CjQivv2BbvL2M+wuzyREtpEzRMiSH3z3llNLeiwJCsrm5TMKA5BjdpGBoiAkXp5o&#10;WfJryDGSJ9kIAjjk1lB/nyx417Jgy73OA4C9GcQSj77pmNldX4ieKllkvi3pBLFXEgkrs4xLlzZY&#10;hQyIJHsWyHIDzNck0cAEUVtvfbcBPH7KxV7g8ayaJ2rure8SgPOv61aKqgAQjwtVoAh51/X5lpjz&#10;HMOTAp9QQlnZ9d4DyKfX1suiIfKQU3znssgnZTV2Bf+G4sqX4eMsw9xvjgHQTnSgcRUAM7OrZL0Y&#10;LCs2YfuotRuTR+8dHnCWW44uDJLHL1zwAOCgQ11dnZTKZv3absb+/U9Rs3kx6+7spp27dtIjjz4q&#10;bpptLc7yuW5d8r60tCAwn1tnm8pkaIKvXwK0tnf4ly2f0uyuWdz1+uWXT3rNOdL6dWW05SUwN8+u&#10;0bptV2sbrVtYoG3b7qF77tpK3d3dTpmSaaLfKthvuxS++uozak23iCXMLmGQZJZB8Hf2hshkMtTe&#10;tjTCYCFRmSF3QkYy1NraTB9/WpyQdfbklAOc+AXn5JlTYTb66svPqMsQ6tULq+nxnbtp7+59tHXr&#10;ekplnVzOJ4iKDnziSVRK5iGd5r620B+/O8VSEhx82uxXb8gGJ5ad+YXF+8PLl0cGB/29xVtrPvLI&#10;w7R3917xQmjJOtfqtpbKXINbM0YJIOvz07R6IXmk+aXil59/o/6e3Mt3cyZDDz5wLz3//CF68fiL&#10;9Pzhw7R/z1P00AP30dT4KHVoRHIOVrr7yV1hdYtC2kk3UV//4i/5lWB6gpWE7tpsXLeWtj+6nXY+&#10;9hh1dnYK+U5nUnTp29Iv4Emwam4mT3bcNUtRc0uWfvixeODLubm53L2m3ij33fdAmK1iHDlyLE8h&#10;wWmxYIgP3e/WTLe1t9B3CV3QGe9/+FHBuHu62unnX38OsybCG2++QwsLC04hl0pR1vxfFbNY1wJb&#10;tzjLOpY2SPscH4XnFJ4K6RRlmzOirHnp+NKU87/8fFnkc3RshO65pzLPHv7vtnPP/48XLpQPFLx6&#10;zWpZV57N5tbgz69e/DlnwfcMl+sfKL6/fKVYmGNFWW6+EVwWiZfBJcWOx9ySrJa2dvrgYvVr3deu&#10;W+Pbb29rp7vv3kpP7HyM1qxdoFb5L2OFdvJn1fjYKDWb9fy8BLMzwW4bh57LxfSw6cyZl8OsRcF5&#10;q1k+0ChYeQqA776nf9gDgAPm8cstW6+9ZV3XlltlAEiLJfVCXEGKihChPGWCIfWeyOK7KgKscgF9&#10;QT/y3LXN+mlY0Yd1CQBvo8deDcu0dVIi8DaAzR2OfAtZ53gKqtgQEgqyqH32yg6s4TekHhZkkFfv&#10;TaBKEj4mZJKVCaZumQv1AOjoIzpdx10AeAkABwHk6zQ9T9TKHgD1VAC8QdSn2yTyvMFV3wdPDOJQ&#10;eFmG/BjFViizMrc4ZuswEfy9YszIsMQgQAruCykT3AdSNyvjNLaDKACKuyc2Ar5W7XAx/PTLZTp9&#10;+kW6+EVpa3SIr7/5jH79bWn37LEXXqAtWzfT2NQEDQ8P0ezCAr37vrOqV4pPPrlIBw8eoo/fTz4G&#10;4J9bt+iLLz6nDz5Obm159fw5+rXKF9IQTz3xOI0MDVBnRyd1tLfR3duSu4kmxZeffx4eqiuuXbtK&#10;H3/0Ab379lvhqaJ4753X6fT5xa3awB+//SlEjJVOvI1VV18vff5paZlfDK++coGu/720bR7Z3+C9&#10;9z6gd997n65XGTSK8dNPl2n9mjU0OjxEg8ND1NnZI7slVIt/r9+gD98vXI5Rb/CSiuefe47WbVxL&#10;szNTNDQ6QqPDg/Tww/fS+Qvn6Od6egVWCd5a8d77ttLDDz5EL7/4En2UcIuvSvD2W2/TmXNn6PMv&#10;iy9nCnHz33/ozOmX6Ldflnf+/vjlBzr6/LMSsLMeOH7iaCJCwortYsu/SuGRB9hrJkd6Jicqiymx&#10;FFy9fo2OHj1Gzx7cRzu2P0ZbNm2mJ3c+Qc8fKr9zQ71x9vx5eq3Cd8JPLn5Eb737Dn37xRfhqUQ4&#10;d+o8XUvg8Vcpvvrsc3r77Xfo9KnT9G3CHWPqgUceeoQ6Ojqpp7+POrq66OnnC5eCJQHH0Hnz1Vfo&#10;wyJL7BbDlT/+oL/+rCwO1KmTp0RZtZKx8hQAl76lf5vZA0CJpRAkkBoloSHJDBUCnAcEx3oHeGKk&#10;FlA5hjpAukDCSpAjex51wGou9YP4gkCpJVw8AOq8C8DW+4myXc4FHtv/icLCBOljpYq3+mP7Qu2z&#10;D1jHiT0IWCnD5fQYAhzKp/4W5cIqN1aJo8BKBw3kyEEA2S2+Xjh5hqhTPQCwBOD1yh72S8J53QVA&#10;FDC6S4LIBhRLVg6tjBr5FdnDtTLKLE/S9XpB3lCn5Ne6Cu4PyHPwHSmvXVxf9mDgOArtRAere4BH&#10;REREREREVAaQ+CsVkpiLH7wv5WRniSrXdEdE/L/h7JkLct+sdKy8EXz7E+9jRDS14IgTyD7IirVe&#10;5hEaY6n2xCdwa4e1Hl4FsEx7ImVIk7WqgkxJfbCK8rmJ3BZvQpyVhNn+sdWfCRpboidnib6rpwLg&#10;XrcNoCfp3N8xor5Bop4BR8g5Sn7XkH7nYwNEXYPOWs/fW/vdJ59nF37+3d7n8nb2E3UNOOVGN5fj&#10;431EvQMu6GHPOFEfL+FgxcI0UUcv0ZnFtyJbNpy84BQALEcj80TtPUTvVWd5rQpnX9FdAFjOVPki&#10;Mgiyr3INmca5PPnDEgsrs/gNZQLkVBULdlcAqwiAXKI+OQ/ZN0s55FOTxCnQZSysAGIPgL1RARAR&#10;EREREVFrDI9NeAVANci2ZGS5WUfX4rE9IiL+33H02JGq77VGw8obxTc/cnQUouk53QJQiYkn5iBO&#10;xkrJn7zXu7diGlIEgoXf9jhIGCynITGTfEUsqL6cbUets+gTyBxvZ8jr73kt+uRM/ZcAtHU58j++&#10;mqhPA9Kt20S05W6i1RuI5tcRLawjml9PtHoz0cIGotUbiRbWE63b7PKu4WPriFavd+fX8W/+rkm+&#10;8/mNRGs3EW3a6uqfXe8s4EPjRAOTTnFw7nzYy9rh1DmiHh7zGNHoglNA1FMBcOaCa5vjAMBCL8oo&#10;KIkMmfdB+izxN54YXl5N8nkhi5BlI/eSz3jLcLJE33/XsrJMAXExOPAff84QDfD5VUSZdqJ9B8OR&#10;RkRERERERCwzmtJuvXl7R3WBFqE8+HSZgkNGRNyp2PXkU3cM+WesvJGwAiCddi7bbK1m8ugt9CEx&#10;N4THE3RDxK1ru5B6WGANibLWUKlL18mL67oh/6gTxJ8t2uhXASEzfWTXe94KkD0AWKlRzyCAm+91&#10;LttM3Nh9my32q9YQffmVO8+Rv//4jYjXuv32B9EfvxPxfun8eeU3or//4sUzRH/x79+J/uLvfxBd&#10;5U8+9xfR31eIrvzp8v79J4d35UWPRP9cIzr5EtHkKrWCTzgFwNk6KgA43gCCAI6xAqCH6N13wly1&#10;w7lXHflnJUAxS7v3AADZDxQAIleW5AeyhTxekVAqqazyOn6Uk+UdIP7wbDH3Gforyzpmc0txmtuJ&#10;9kQPgIiIiIiIiFqDCUkm1USZ1uTr/y2kfGZ5t1eNiLjTsGnT5juK/DNW3mi++F6XAPA2gOzKrMQD&#10;xMW7PNt1zubTEyx7zBAm5BFyBUt9kA/H/dIDQ8asUkHyG2KXp6zQvvJaeK4HHgA/1nEJACsAOAgg&#10;t89r0Fu7nHW+XvjnX6J1W4h6R4j6eReAfqJgz+ua4uR5VQDwdVggausheuftMFftwEsABtQDAaRf&#10;3PONLHvvFCOfUEyJ/KkM+mUrJsifX45i5BqKBXteYj8E94Ov37Rp7wNJKjfY0YHvQ14CsKdxgwBG&#10;RERERETcKdi0YaMQE9567o3X3wxPl0WTRrqPiIggml41VfR+6OvpLXp8pWPljeirH9wSgKl53QJQ&#10;t6pji7sn2yBTxkIauuSHpCbPmm8+oQgIyyLKvZSD5wDqMIoBOWattWpJtSSNE6+r560Nf1jeiLVl&#10;sWkbUbZTd1SYdt4A6+uoAGBsuMvtgMBKALbAs1t+vXDqgotvwNdlfI2LYVBvBUA/7wKgHgDYEQHy&#10;m6fAsnJjvntvFpVRyBk8V/i39QCQ/CDsqEOTj1OBsnxe4wXkybDWae8FyDYvAdjTWJF8IyIiIiIi&#10;7lT0DQ9RWrc7fOWN18LTBXjtFRfE7E4kNRER1eCpfXtFicb3BO9IBPDv7s62vLx3Clbe3f/1d24J&#10;wBRbztmiDhKipAgEBoTIkiZL8iVPQO75u1hSQbygVLCWUyVGIEkg+Cjv61+l66INSfOEDfk5+j5v&#10;oaa7ALACoK5LAO4hynYTTcwRTej67TVbwly1xYaNRL2jbjs8tsCfuxDmqB1On3dBDvm6TPI2gHVW&#10;APAShAFVAHjZVYWWlSevFAhl3cigkHrIFRRNyF/suJFJ3CM25gDOW2+ZAjmGvGvbHASQZeipuAQg&#10;IiIiIiKiXjh34axXAnCam1lF/16/RnTrJv340w/0xpuv012bN/jz51+po7dlRESDY9OmTdTUlKJU&#10;OiP3R6rZKQPefifZlr0rEStPAfDVt0S89+LUnG4DqGvyfWAyJTCeiBtSzvl8JHQm+8YC6l2olZj7&#10;34Ywefd+EKFAoeDJka6NlsCDbB2FJdUSOlVIiAJgmqh32Fniv6+jB8DWbW4XAN6JgGMqtLYRzW8I&#10;c9UW69az+trFAeCdA87WWQHAuxTIdeDxdxO9W0cFAMcA8EsA2J0eRNzKGGTVyJ637hvCLjJliD7y&#10;eqWVqRdLV/LW9Ws93u3f5tFz/jNQEDDxl+UK025JSYwBEBERERERcVtw7tSLND48Rk2prCP8qSbq&#10;6u6iw8eOhFkjIiIUUI5x2rRxc3j6jsPKVACkUhoE0AQtA0kXQgLyo8RGApSB5GCNtZIbIVYg54Y4&#10;WSKFtdYgTwV1akJ+G5Ud5Ev6CTdrQ6w4CCD3l9eij68i+qGOMQC23EuU7SAan3bKh5ZOovlNYa7a&#10;Ym6tGzsHQewYrG8MgLOvuSUALBOjc0TtvURv1TEI4CuvOwXA4Kha0RHV3wbdAyE3JN0rAYopogw5&#10;h/x5+VSFghxnuTNk39dvFQZGsQBPACjQsHRFtpBUBQDvZsEKgL1PhyONiIiIiIiIiIiIiGgArDwF&#10;wKXviJoyzm192CwBsITbExqQKENiZF21tZDqORAo8RIAGTKEyRMsLcMR0+W7nuPt0fJIFAiT+fTu&#10;1GiTSZPGEugecpb4n+qoALjrAaI2jgHA/Wfy1km0UGcFAG8t2K8eAEzAz70S5qgd2AW/a8RdP5an&#10;lj6i114Pc9UOb7zllgCwAkDk0iitODG5hmzj05N2K+dGnrzcqnJMlAlWnrUdL8toE4oqPod1/1am&#10;tW54H3j5nXHbAIoSbcYplA7EbQAjIiIiIiIiIiIiGhErTwHw9SWiVJZonEkHBwFUIiLWfEOY4JLs&#10;STcIlrFwgkTJ8gElODieZ2ENCVSgNJDjxtIPMsefUAyAnFklBNfB1ndRAAy7nQ3quQvA1gcd6ead&#10;CMY4CGAX0eo6LwFYs8mRf7aEt/cTnV88gM2yQbYBHCMa5eswS9TWR/RqHRUAr7ypWyDq7hAinyD3&#10;Kjfe08SScib3kFPIG/IHSi7/GSiyQiJv5V3qDe6dUPZxf/ESFuwCwNtZigLg2XCkERERERERERER&#10;ERENgJWnAPiKgwBmcq7znsgowRG3ZVj9OY+uwQexEfKjpNtGRwf5Efd93c7Pkx+jOJDylqCBXBl3&#10;afQD9cpvbR+EDuSKiTcf5yj4k3XeBWDrQ470cz9GZ4myXUQLG8NctcVaVgCMEPWNEbX2Obf8euHl&#10;C0Q9I278vASCdwGoqwLgDacAYEUWy6n3LoEywHiSeIJvSDtkFTLnjxnCj7xSh5FbKAOsXGNnC5yH&#10;mz8UBZBnqyiQbSw1jgV7A/CuEvviEoCIiIiIiIiIiIiIRsTKUwB89o0LAsgKAG8dVQVAaLVn67s/&#10;BtICSyhIEc4hMYnST2v5BBGyxMpa8mGVtefQL5AuIXamj/zJ6/6Z/PESACahl+uoANjMSwC63Dxx&#10;P9h6O78uzFVbrOFdAMaIBsaJ2vqJztVTAXDexR7ga8LKl/Y+otffCHPVDuwBIDEA2ANAYwCI4ghK&#10;JCiP7JaTKtMijyp/Xu70E0oAb8VXxRMUCvAagMxDpqVeVphpXQXKA63PKybYA4C3kORlABxHgXeS&#10;6CDaF5cARERERERERERERDQiVp4CgD0AMlkNPqakBtZ0fCLAGYg3yAoIUl5eEH18GldpS6qQsFc6&#10;CJG3wCpRknbNjgS+HbNEAb+576zI4N+yDeAM0Q8/hyOuHbY8QNTKCoBVjsRlOAhgnRUAqzcS9XAM&#10;gHGilm6is3WMAXDmnPMA4GvHWzDWewkAt9U3TjTI2wAqsea19F5mmFiDzBvrvSgGjMxxGjQBBK18&#10;5XkIGNlDe16RUEzWoSAwyjLpiyavPNN+8ifHkdgfdwGIiIiIiIiIiIiIaESsPAXA1+wBkFbizK7T&#10;JiK5J/1FPq3V0hJ0SbDiG/LP32GBBekB4bFkydYjv+GGbcg+iFhBXSbQm3gA8C4Av4Qjrh3uVg8A&#10;xABg8lbvGAC85ICXP/ASgGZWANRxG8Az550CgK8XBwHkGAT1VABceMN5PmAbQJEXbGupv0XhFCqp&#10;SsmfIep59wBkz3gBQGEAUi9Jz2F9v607r37Isbr9yzIAzgMFQFwCEBEREREREREREdGIWHkKgC+/&#10;JsqYJQDeygkLO4iLujILkQnIuJAckCP9DYIu+QKig2Py3VhEpR5bv+bBVmm2Dn/clGNrL4+DP7sH&#10;nRX6ch09AO562HkAsNs3ByNs7SBaWB/mqi0WNjjvh36OAdBLdPp8mKN24CCArHzga8VBJXkJwmt1&#10;XAJwgZcA8PIHtvpD5oyMQKYtsRflkco9YgBYwi95+JjGvuDzPm4AZB5taDA/K6OcEP/C3htedo0y&#10;AksGZBkAf591MhSXAEREREREREREREQ0JFaeAuCrb4iy8ABQ4jTGJIXd2K3rvSVEfEwtq7Dgy1pn&#10;KAn4k4mNIf4oG1o9/Tm19IMseTKm5UCUREmhKY9YKVGTIIDsATDoIqrXNQjgg87qPjquCgD2AFgb&#10;5qotWAHQp0sAOvvr6wFw9rxTAPD1Zw8AUQDUMQbB+beIhsZcDACryLIyCHnFpz8O+dTdAfISFFKa&#10;H+TdehPwPcG/rVIKpN7WIdsI4p7BceMhwJ+sPOFzHEiytS0uAYiIiIiIiIiIiIhoUKw8BcAXl4jS&#10;TUSTa9z2bSDwlvQUpGCtM0iOJVT+PAi7EiI5hm3XQLpQls+DgGleqRsBAk1gQrGW2vaUfMluBjNE&#10;XUOOkP3yYzji2mHbY0SZLhcAj5cfsAJgvs5LAOY2EPUPuSUAvCPB+VfDHLUDggByAER2X+/oI7r4&#10;YZirduB4B32jbuyQG1EqQRFgvAK8zBrSj08ErYRM+zK6vaXIqi4rYDm3OwV4zwOUNd4G9r7w/cFx&#10;3HNcx2xOeZFtJToQPQAiIiIiIiIiIiIiGhErUAHwDVETKwAWjDt0CSWAuDdbqyZIOwiPIVj+vP1U&#10;guPJkVEiSH6Us+0ai78lTDiOOtEuB/5jF+ruYXfs+0vhiGuHu+8jSqsCYHzWfV9bZwXA/BqiPnbD&#10;H3FB+Oq6DSAHARx212BYYwB8WEcFwCuvOs8HTiKj+GRZUcJtFVdQOIlMQ0ll5dB+WplU0i+yHNwj&#10;Vt6hAPCeKmzV1zrZxT+vDSixtE5ZxqDbAB44FI40IiIiIiIiIiIiIqIBsAIVAF8RNaWIVq1WsmJc&#10;mmGdHwChMSTKEn4QIZAhf07XXNvlA0LmrdUfLtmWgBli5IkU+sQWfkR2N32RMhM5BQCTYI4I/9WX&#10;4Yhrhy33Ow8AduHm5QfNXXXeBeAW0cwaot5hZ81u7yE6/2aYqXY4yUsARl0gRh5/2yDR+++HuWqH&#10;cxec9Z/jADDB9sosyKLZ0s8qBTifPS7ybBRPxbax9HmRHzIIJZeWs3KOsvBiKZB5lNVzvASnpYPo&#10;6agAiIiIiIiIiIiIiGhErEAFwJfOA2BqLkdk4MrMRAXrnPOIeQnruydOhnzhu89n3PoLCBWIFIiQ&#10;OQ4lgkT5NwoIBA1EnbwEgBNbgTkOwIcfhyOuHVgB0NLj1v+z9ball2hhU5irdrh1k2h6rYvEz3PB&#10;2wCeqmMQwBfPuBgAogCYI+ocInrrrTBX7fDyWfUA0F0AWJkF+RWPFsgTZNLKHuQyTFoP5IuPyZIC&#10;9nJAQEBbr9YjCgWVWW/ZV28D8Tow94bIMB/nPiLYIB+bJWrhXQCeD0caEREREREREREREdEAWHkK&#10;gK/UA4Dd1rGeOc9NGuv1lcQLmTHEKc+abyysNlky5S2msLAahYAnU1Y5YJQMaDev/YC4MdHjrdS4&#10;HxyE7u23wxHXDvc9QtTc4XYfGJkjau4jWrUmzFU73LzpFDk9g25O2H38+MthrtqBPQC4bSbhfM04&#10;COG7H4S5aocTJ4n6J4h6TQwAyI9fe29kS2TVruuHzIHo4ztkEPcFFAsa9NIroFA/2jXKMJSzsuu9&#10;DtirRfsIZYDcC6ucPO1/LhxpREREREREREREREQDYAUqAL5WDwAmrUpUQLZBVvAbBEeOm4BpPvCZ&#10;Wi5B4OECjXXN4kptygoxCjwBpC2jgIC13+aDIiH8zd8lCKASqtZ+opdPhSOuHR7ZSZTuJJqcJ+qf&#10;JmpqJ5qYD3PVDlf+dPPQxwEQJ4iy7UQH60geOQgfx17oHXdr2Ju6iD54N8xVOxw57BQA7AEga+xZ&#10;Ns2OFNjm0pN0lUUoCbzsaj5L3q1lHkoBf569AfS7lWVv8cc5/Y4lCVKvTdo3L/+8BKCdaH9cAhAR&#10;ERERERERERHRiFi5CoDJOV03rUTeExxD7L1bM84by2ke+THkyCoVpKwqBqynQJ6llL9rAELUibgE&#10;6IcoINRyK9ZTo6DgbQD5OysCmnuJdu0OR1w7HHuZKNXhFADcl6aW+u4C8PVXRH2sABgj6p1wHhB7&#10;6hhB/uIXrt2uMaKufrcc4ptvw1y1w9MHiLqGifo4RgS2sDRWey+HiB2hRBzeAj6vIfHI7+UzIOv4&#10;7uVY6+A4FV5ZYJYgFCRbp/6WrSw1sRfH/mfDkUZERERERERERERENABWngLgM40BMDljIpOrKzKT&#10;GhBrrLXn756QWwIfWlG1nM+jScrCKmrK2jxWUeDzgViZtnHMl2PyxOR/ypFwXgN/17ZwxLVFTx9R&#10;to2orZso00Z09EiYo3b48COibvau0Pns7iXa/niYq7aYWEeU7iBqaiOamQ3P1hYPbSfK9OgyFlUM&#10;iYxAIWBlxy5XsQqmEp+4L5BflFCQc/0NpYJ38zf1euUC5FjPS71QZqkCi4NYor3mthgEMCIiIiIi&#10;IiIiIqJBsfIUABc/czEAeO/2wVElMIbghAoAECix7MOCiq3UjHJASE2R7dKEwBvibr+jfm+RNRZW&#10;KAq8IsIoKZCXz8MDgCPxc0T6mTpa4Bm//Ey06ylHvD/7JDxbWxw65Nbg81yMThB19hJt2hrmqi2+&#10;/ZFoz36io88RXb8Snq0tNt7ldj6ACz0rtPg7b70HucHSAK90MnINeRQyb5VUkDfIKfLqOQ56aBVm&#10;vq7wXgnkHL+lPW2bI/9zfVJuFVGWYwA8E440IiIiIiIiIiIiIqIBsPIUAJ+yB0BaI+er9biA6Ggk&#10;dEtqxLqpx3x+G8gMFlEc13X5eVZ94ynAVlqxpCo5E1Jl8njibyysaEPq0/6MM/GbcNvQ8Xr0zuFw&#10;xHcuNm4h6u5XJcgqN/6BkTDXnQveArJ9gGic41moAsqTeSiRjExDbkUJha0lcczItpU3yB8UW5bY&#10;Q9aRz2+paQNpmjp9WSjSlPRD4cDKAAkCGD0AIiIiIiIiIiIiIhoRK08B8NlnRKmMKgDGcpHPmYwg&#10;JgAIipAakHL9DnJV0qJqSJEQLUuYjEeBJ076nY8h5oAna8biD3drfAfhmuB+syJgmqh7iKi9n+jG&#10;tXDUdyYGxh0B5mvJ165/1C1F+H/A5R+J+oaJukcMkVaZEY8WyJ2RRZEfVZaIHPIxVQR4mTTyJeQd&#10;8q2fXmZDGQ4s/r598+mVCihn+8FeHDMukOPeGAMgIiIiIiIiIiIiohGx8hQAFz9VD4BJ9QBQIgLy&#10;I2TJEhcl40KADHmBxVQs8UpgQNqhJGCrvl8ioPV6EmR/w7tAk29fiRzakH5o3XLeumNPEg2MEbV0&#10;Eb1Ux63wbifY/b9z0C3nmJgjGhxxBJJjA9zpeOMtomZe/z9NNAAre0D6rZxg/b94tpSQdVGAQell&#10;vVtwnuUQngZYx288VnAfeGUDLP9GeeUVDVyf7lggnjITTpZ5F4B9cQlARERERERERERERCNi5SkA&#10;PmUFQJOSHXXDB5H3uwKApAeExX9aN+lS1lGQH+QzUdE5v3gTwCPAKABwDgoH1OHL6rIFS6KYjAmZ&#10;miZqGyCaXxuO+s7DoaNE3QPO7Z/ngnd1YNfz5naip/aGue88PPK424IRyp88F3srU1AOqGLKBrT0&#10;+VWGhfhzXvYKUBmD4glLWZAf8i9KAVOfv3dwLwXHfFJFBJ+T7TN5DLwEoDUqACIiIiIiIiIiIiIa&#10;FCtUAZAmmmTL6UghMcmzWPJ3rGdWbwGQGf8JYmQsqnkKAWv91E+rLIASQUiWJUuGzHnlgXoE+OUA&#10;2AaQFQBKoHpHiDr6iL79IRz5nYXpNc4FXvae510QNJp8VzfRus1h7jsL/1xxuz506vIHEHyvCIAc&#10;w8MFMgSyroomkT+zBh/yKseRR2XWKqIGtYy9F3x99lgg6z5BaabKq+EZl5/b4F0ADkQFQERERERE&#10;REREREQjYuUpAD676BQAHDxvaFzdppVgw+XZkhdLgvxxS/ZDYmMIkM0jv0HClKz548YSKy7a5nfY&#10;hlhm7W9DtngNNVtxW3qJdtzBVvDzrxL1DOm4x4kGVCkyOkvUP0LUM0506VJY6s7BydNO0ePX7xuC&#10;Lt+tDCGAH+TMpkBWUR6y5xULRuawvMUrBLQ98Z7R+4jrk37h3tF6Ubf0EfcKKwFYbjmQJe8C0Eq0&#10;P8YAiIiIiIiIiIiIiGhErDwFwMfqASCEZVxJpCE5/jvWP4M4mePI4/MGhArKAhAmqwSwBAvteaJv&#10;+2AJG/qBvAjUpgRQ4gDwGmreT32WqG+MqG+K6PvvwtHfGVi7yQVw5LH3sxKH51nJJxPJjn6iBx4M&#10;S905WL2JqGvY7fwgHiog1kgqkzIv5hh/+mj+hvxb2bRkP6yTP71SQAP4yX1ilhagjJdb0ze+NsgD&#10;Wca9wuW5XlYA7D0YjjgiIiIiIiIiIiIiogGw8hQAX1wiSjURTfDWaVAAgMDAugmLKggLyIohN57s&#10;WAKP42a5gCdUyFOEgPEn1lxL3doHT5a0TbaUoqz0zygXpP+sBNDvHB1/ZjYc/crH47tdoD8mk+Nz&#10;joiK9V/3vOdr2j5INDhG9PuvYemVjxdPELW2uWvOCh/IU578BUqm8NPKDiz5UAxAeSD3gibbRp48&#10;quxB0QAPGngJiHwbGZVjNhaGjoGXbnB97MHBMRziNoARERERERERERERDYkVqAD4WmMAzOeCAAoJ&#10;ApE3vyU4mTkH4iOkx7pBg0RpeatIgHUWea0XAerzxMxa/jU/yoFgWQKGfqBebGnIpKp/kijbRnTw&#10;aDgDKxcffEDU2U/UzZH/OegfCKXOqXhB6O4OnO+ubWENKxtXrznPh84+pwzCtYcsenmw3iiQH2PB&#10;B7FHPpB9kH9WpMjxoA5fbyC7dgtCH3eA60E+XCeUtzLP49ClK3wsE7cBjIiIiIiIiIiIiGhUrDwF&#10;wOdfE6UyRJOriAbHnSVZSIySI7g6W8u9JUwgRfxpo/ULmdH8No8nScFvECEoHHAuTzFgFAZQAECh&#10;wAlbu0lZXg4w7o5je7WWfqKufqL33g9nYeXhxj8u4GF7pxs3W4sxDzJm9YDgueLx8w4B6Taip58L&#10;a1q5eGyH2+ZRdpBg4qwyKctZjELKyzJkwyqrlKBDVr1cq9x5GQ3Jvn73dXIZLAOArEJe1SvD12f6&#10;JZ9WAcafM0QDHANgxi0B2BeXAEREREREREREREQ0IlaeAuCzr4kyrABg9+mJXIA0T9oNyfbE3BCg&#10;kMx44gNiD3Jj8lpyZZPUb8iTL4N6wuMm5SkNoJjQ7duYDPPxbl4P3+fKX7wYzsTKwtw8UXMH0cAq&#10;t+UfB3FEBHwZt66FZ6vz+CzRwChRtpuoe4jojffC2lYeDj5D1NJD1DniiLIE3lMCbxVDkKs8ebXe&#10;IlYWzdZ/kFu/FCD4DGXUKhmg1LLKKl8mlF3riaDxK6RdXQKQiTEAIiIiIiIiIiIiIhoVK08B8OkX&#10;dDOd0hgAuvafSYnsc27IjXzCes/5AuIEUgWX/zz3fEt8jMVeyJIhR9Zy6o+jTe2Pb0Pzo15P8jg/&#10;W/71HPIJOePfE0StPe43b4G40nD9P6LJBaLmTqLRMaIJJv+87eEU0Tis4GzV1jngOQMx7hsn6uh2&#10;8/TWCvaC2P6Eu4ZdQy7II+REYkLo0hOZh0C2RHbMdyuHcPsXOdLvVlZB7kHmIfN5soe6zG/kFQWB&#10;kWMkf2/pp1wr9sbR75nOuAtARERERERERERERINiBSoAPqd/02miKSZPTBrVbVzWKAfbmAlxssRK&#10;SZKcNzECCghQSIwMgc8jUUrW0B6IPhJc/EGcrAUX5aQuVVCgX1IPW8WZ4LE1fJKoo8dtnXf8eDgj&#10;jYtL3xOtWk2U7XTb+41NOtI/xuv/db7g7SAWceMOz9eSPQR4pwcOCtgzQvTSmbCFxsat/4gefIQo&#10;20PUPequpXevt8tWAgWUl6dALkUONbClt/xreT5nlWBWzqxiwCsNILu4L1QJ4fum561iAooBXxeT&#10;fs7DCgC+dquImnkJQAwCGBEREREREREREdGIWIEKgC/o31RKyROTId0JQMiKcXnGTgBCxpnE6Hpn&#10;IddKbmTrMutebcmNIffWDVqs8nDbBkkzbtw4hnLom/+t7tLeyoo6lIgJodJjvK7ak75poo4hFxzv&#10;oUeJblwPZ6ax8Pxxov4+ovZuF6uBrf5jbPVnzw0eu1432QIRc2Dmnq8LKwA4f/8oUXM3Ue8w0ZP7&#10;wpYaE6dPEk3NErX3EfWN6lhnnJs8r70XQm2IOeRIfuunl1eVK1YEiTyY8/jtjxn59vOqx3x7IP2Y&#10;ayX66BeO+ethkiho9LuUY4WGKgD4k5d5RAVARERERERERERERENi5SkAPtMlAOJGziSGLeXWus6W&#10;UFhZQfpBegyRkfPGagrS5Ek76tP84qZtSLxVKIB4+T3azTaC4T7vUp8lehrwz5M2JXP4lLXy00ST&#10;s0QTM84LINVONDVP9NyJcHZuP86/QbRuC1HHoAvk1zekyg71zoDFW+bDxDzAdRLlgOaTOWLSrLEC&#10;WruIsl1EazcRffpl2HJj4KtviTbfQ9Q37Mj/wJhbAiGKDyXLeSQeW1VyTAudBx+JHzEuVLYgP16m&#10;MZeQPbsdYKBMgILLt6H55DOsWz0A5BrgftB7Csd8Us8bzsOxDXgbwL1RARARERERERERERHRiFh5&#10;CoD3PyVq0hgAQ2NKyI37PyzK4rqMrcsMwQfx8a7NAUny5N+SJCVEUgfqtyTIkiUlq96yrYRLvutv&#10;kNs8hYDpjxzncqo8AOGTyPGriAbGibp7HSFeNUO0/yDRl5fCmaof/rpO9NJpovkNRH0jRL1M/NnC&#10;z0nHy0oMUdbgOsGCrMHwMKdWQeDnXH9zGd5GjwME8u4P85uIDjeAEuTKFaJTF4jWrCfq7nNeGuy9&#10;Ma7yBGWTKIN0HuT6gpTjeqt3COTQl4Vs8W+zhMAro1Q+Q3kN5RxyJ0oX1KeEH8d9PvRN7x/8luuk&#10;5/M+uV+sAOCtK18IZygiIiIiIiIiIiIiogGw8hQA712kW6kmZ1Edxfp/kCijDEB0cktavAUT+54r&#10;ofJERy39IGOeqBsCBKKEc0Je0Q7KmVgEXK4g1kBIrviYEn4hVLC2WqUA2gRhntE95fuJOvpdG/c8&#10;SnTgENHp14h++zOcueXFTz8THT9FdN+9juxn24iyHU4pw0SdrfaspEH/5ZpgjqAU0fFjuYZXqliF&#10;iCWnZt46B4iyvUTtA87yfO9DRGdOEf31S9jT2uDTz4j2vUB01wPOG4Wt/RzrgAP9sYKGr4+XjVCx&#10;hDFiboxsyNyo7EqAS50jryzAfAQWedlakPMapRcSyqAdBFnM649tI+gbnwtd/3FP8HXmpQ1yfeeI&#10;Ms1EBw+HsxURERERERERERER0QBYeQqA9z+mW+IBMO9iAFiiI8TbkBpYTMU6GRAtEDBYX/POme3U&#10;hFAZko98Qljh1g7iBKL+v/buB0SK8n/g+DIMLMuyLAfHcRwHchxycByHyMFxyCEcchwiiIgIIhJC&#10;REQEERERRVFoGElGoVQYGhVFioqSYaKioqKSoVKSkmJS0R8qSrTw8+N55nlmn3l2d2bvvPru/eb9&#10;goe923nmmZln5sTPZ555xqmr27Dtq6HS5i6wvbuv2zbtJQIu5zgGTHCmAz71s2lP32EejZ6xV0F4&#10;x5BIpU+kb6HIvFGRFQ+JPPK0yMZXRd54S2TbdpEPd4l8vFvkk09Edu0V2bcnKh9/LPLxeyIffijy&#10;0Xsi7+8QeevtKKGw8TWRx54TWbHOTMy3QGS+2laXSFnNbj9ohvOboeBqSL/azxE1SsMJKG2/xHef&#10;TYBrj0svNwkOHdDaeRpsf9u+UW2q0QVj0bwAajREh0oG9EUjECZXRMPwH3tGZOMrIu+8LbLzHZH3&#10;d0bHuXeXyP5dIp8eEDl0WGTfbpHde0V27xLZu0/k0GciJ46IvPeeyKbNIo8+IfLAgyKr1kRt942I&#10;zOsX6RmIEhDzhqNzoK9Hk3yKE0T2mlHfqXNuhvfbY9GjAkzfJK4BtY55vCW+jpxEiO5X93tTz7bj&#10;Jgfq2lDnyV6z9ppyA3w7CsFsq64Nm5gwfxt6dId6xGGJSLFT5E1GAAAAAADtaO4lAI6dkbsqAaBm&#10;k7fDpfUdZxtAOsGyDlzUp/OIgBvMxHfVnRLX9+6i2qDLBlGJtpzv1O/6mXUbYJk21ac730AcqNn9&#10;sHddbXBst2GDLTUJnG3HThaogi8n2NPLxkTmLxbpUHek+6PXz5VVgKzeQT8Q3aHuUp/9UeCqhtP3&#10;j0SBs5qsTs0x0GuKmnlfjTBQQW5Hb9SOCvh7B6O73ANmeyrgV4kBNUeBOnbb7+rOfHzH2u1zP6g0&#10;CRqbQImP235nglbbf6qunhdBvVHAFNuWmnugZ75I0CPS0S3Spx5JGIn2uWdYpGehyHzz+kjVT3ob&#10;qs9UUmNEZP6wyJAqZpLCPvUqwqGoP1WCQbWtnu9X/abq2GtGT3Bog38TFNvg3949t6NS7LVh91l/&#10;mvkQ1PG5z/vba89eK3Efmj6JryHzaa8F26+JJIFz3dm+td/p/bT9YbfprBfvj03m2HXNfBXq3Kjj&#10;L1ZFNr/j/9UCAAAAaANzLwFw5oz8XShEAacKPu3dSh2QOEG0HY5vA5m64N0JdBK/2yDHuQOqP51n&#10;tuN17PrOHVW9LfO7Lk6wZQNcHYDZde0+m0A/3idnX/RjDc7+6XZNEsDOLK+3q+4mq4DY1FNDstXv&#10;KnHQvyiaRV49mz5fjRpQwa66a22CeDWCQD9fr9ofiYJmFSjbIE+1rdZX9dXEdmr/VMAYb0v9bIaD&#10;q5/du+BuH9jjsq+Pi4NgOxmeqRM/JqDOsQmO9ZB408d6+yYQ1SMObF+Z860SFDoZohIVZjI99bs6&#10;brtsUCUD1B150xdq5ITuI/X9wtprC9V+qPr6/I1G21XHqrenEiAm6aOSAKo/1KfdJ3tdxsdm99/+&#10;bs+/PX577dm6bnGvCzOSQCcZ7LXnJLlsPySuN9O+7fP4O7cNmyQw29L969a1f2umqD7S16V6Y4Ma&#10;AdAh8sZO/68WAAAAQBuYewmA02dF1BwA6hVrKpizgU8ieHSDGiegiQMkJ9DRd5Wd4NRO4ucmB9yA&#10;SQdGKtC1w93td05wZJfrANGu6wZRNohXP9s6dntO4OVuUxV9B9kE5boNux1TV82JYF+dp1+7p94c&#10;oH42v6tEgfpOBemqDX33XLVlJ+pTwbuZaNAG9O621bb03Av256moPdWGXl8FpTZgd4Ng89y/2w/q&#10;O5soiINd83Mi0eIEtbbECRbzWkF7HDYBMab2ayJ6c4L9Xu+nTU6YkQr6Lr2qq4pqw9TTyyZEFqt+&#10;M32i+lH37SKRRVO1tzKoPrfBuU7K2L4w7cfH6iQEdFBuZ/ZXn3bWf/datH1irpG479wkiOlb2278&#10;qIs7esXpO7vMJpRsO7ot27fOPsTXoHe92tEnqr465+o49bW4WKTYJfI6bwEAAAAA2tHcSwCcOR+N&#10;AFBBmHruWgcqTgCjgxiTFIjnBDBBTvzMvR2qbYJvG3Tq4t6VNkFTHAg569pAT6/rBFQ6CDN14uDL&#10;BmUmENb74by6zQbg9jji47H1baCnivOKQXWnPj5Gs5860DcT8KmgdswE/jpgV0GunZjPBPF6f01S&#10;wQ6nV8vU/AI6sDfHo+9uqzviKii2yQK1HbVt5264ukOu9jFOHtht2UDSTnTo9Knd97j/3BEC5rht&#10;X+h+dx8zUN+pAF7ts3kUwQ7HV48IqGNWfaB+18G8atMkQNR29HGY4F4fp+ov873tS50MUX2j2jfB&#10;vWpT17fBuXNd2OSC6kN9zKYv4uvTG6mSuE5MUiC+Luw1aK4HW2y/2mvBDve3AX2cVLHBvP3eXl/O&#10;9W3bi0cLmL5398muY6/LeP9tEsf0kZoI8bW3/L9aAAAAAG1g7iUATp+Vu4UwuvuqhnDHwbsNhEwQ&#10;owMxsywOwtxgxt4lddc3wZm+y26DMRu0OQGcDo6cIDS+S20DLhtg2ZEJNoC1P5uAPg7ebDvOtuJ2&#10;VXEmO1TD2XVgbPfF3mk36+ih9CYwtqMF4jcbmKSDGuZvX0Vnn+HXAbfZJ/12BRvQO3d+9b6Z4fBx&#10;wOsEzvbueRw0u3enbdDoFBvo69/94Na0oScDtMkc1Z+qjjNCIb7Db5arY40nDnSCch3gq+2pxyXU&#10;8ZrzZxNBidEKdmI+myCy58r0iw36bfAbJ1dUMsFeA2p7th/dY7bnVH1vA27br+61Y68Ht8+c3+Pg&#10;3Qb47jbca9XZV3cURnw9O+vG67nXk1lm51+Il5tzpLdhr9mJ6E0QW7b7f7UAAAAA2sDcSwAcPyui&#10;RwCoZ7NtEG+CkjgAsgGSF8ToAMcEZzpwtfVUYGnvWDuJAxsQucmFeDtOIGTv0tsAUa9jAi7dhhcE&#10;6t9NvTi4tXXN9t2ALj5Gu649Die4s/Xs8Hi9vt2GDUptMO8s19u2QaTZjg4a7THYPrCfduSCCcTj&#10;ILTRuWh07Gbbtr49Vnsu4uV2X02J13FHTtjjsNs0/RDvk/25wTVgkyiJAN+eZ7v/NilgryN7V9wG&#10;yH6bznd2ffe4bdHH4tax14P92dl2vA/m+/iatEkDp7/ibdlHCuz1aZc714ZtLxHEOwmZ+JidftHb&#10;Nteq/RvRCRR7nlUCoCqy7T3/rxYAAABAG5h7CYAT56M5ANRz3vp96zawskGOE3jHgZYbKLrBjLOu&#10;+7u6c6sndvMCJxu02U9111i35WxH17fBvN2WHZ7tBIk2CIuDKvOdGmKugzTVlvNsuN1/vcwGoqY9&#10;Ozme+s6dKd8GZ3qItm3HDdicPon7wgbFpo6/fV3Mfsd37+2+mGK3Y+vH39uEg92m26ZZ7rZvl9vg&#10;1u1n/bu9i+4F2nH/esfnJjbsdu3w9cQd7kb75h6H7Q+3jrOe3XfVtv7eCerV9zYIt4G6PQZ7jeh2&#10;bD+ZtuIkhWkvPo82gHfW1e04CZF4f017tp69FvV1YrfpfB8fqy22DbWO3a56ZMSMzFBzJVQ6RN4i&#10;AQAAAAC0o7mXADh5TiQIRBaod8y7AaoNouydVCcYUsttUBsHZTZQcwIiG2jGAaINxrz6NlCy7duA&#10;Pa5nXtVnEwW2Xjw83V3mBFh2X1SJA127Hzbg8gI7/ekGh06AqffN1nfuGrvBpbvtODB1gkk3CIzX&#10;s8fk3yG36ztBaTzSwb7T3jzXHx+be4zucdvte32TOJ+qHefxAJ2QUPXc47Ptmu90cOz0o27brmfa&#10;swkfm5CIj8H2obOOO3ogfmTBa9ftx/gYnVEgdr/j5c424v2w15/drjmWeF17fObaiq9h0z/x787f&#10;gm7TJGX0iBjzXeJvxMy7oPvNKbYdPS+CM5pGJQC28xYAAAAAoB3NwQTAWbmjHgFQdxv1HXIT+Nmg&#10;Tgcx5r3wqthgJg5u3Tur6plx73cdMLlvB1CfJmjXgZi9S2oDPifIjO9cm7p2mLkNmPwASu+bE1Tr&#10;dW1ywQ6vd+/Um+Le0beBrQ5ObVDsBLy23Th4tN97wXwiuHQSFPEQbxO46p+99Wwde6zx+XCDWXd7&#10;Tn19/tzjVkP8nREGdj/i43eOMS72/DiBaryOX9eeP+eY4qSA2YZNIOjg2t6lN8kO24Y9TrtfdhSC&#10;ey3YZXYbuh3bB07iQF3Hdj21HXX8KpEQt+982mvY9nu83G7P3JHXx2KvQ3tMpp04IeAkNvQdfef8&#10;2uvbnjt93dprzRyHWm6L/dsoVkXe2uH/1QIAAABoA3MvAXD6vPytHgFQk67pV86pYN++Q90Erzrw&#10;du+EekGfDoqcYEwHvDaAcoJC/ay5nYDPCWrdYDeeMM4GTk5dGwDawMu2q5/Tt/tglulh/CaQcteN&#10;A0cnaIy342zLPktvg2f9vduWad/djm7LFD0BnfN73HemHfu7DUrjYzZ9YIPNuJ9McdtUy1XCxAb2&#10;Opi1bdjjskGr09+JNkwAq5c7+27r2u3o8+kco23HJg/s+nqkhvlO75M6FvMIiF1fJzGcxI+tq4Lm&#10;xLrm+ou3b49N/Wz7yO1re5xmXRtw22DdPcdu4qBZv9jf475z+kSv716Dqo6d+8IZ0h+fc+d445EV&#10;tu9NHf0aRZtsU99NiAQVkW3v+n+1AAAAANrA3EsAnDgnt0OTABhaaJ5BtsGmvRttAyEn8LXBkw6S&#10;1NwBTlBlAy0bwOn1TTs22HF/jp9/NkGPbTcOkGwd25YN9LyALxE82iDbC8z18ZhjsEGfnmXfHqPz&#10;pgG7D3EgZ4Ndt017t9zshxskJ/rDBr5qmXuH2tnXuA3zqe8EO5/2WN317HHYOjrgtX2t6jp3txPf&#10;m8Da7q86fr+O7RPbR3qZ7T+nT+N+sfvknB+9rn9szjbcfbPHqs5Z4m692UbcD871544Kscdukzf2&#10;Ux+DPVZ7597dH2ef9L74SSp7HE5Ar9sy14Re7hyD33dxu/ZYbZLLHKNez14b6md1PZp9DTtE3mEE&#10;AAAAANCO5l4C4OQX8rdKAKjAf2jEBNVOkJQICs1nHPzY4MwEYSoI0kP9zfo6yDEBtQpo4tnubfDm&#10;3D21AXYcXLqBoPu9Dcyd4FXviwmg4v2zAaH6ztyBjo/B1FdFHZ8+RnsMzivahkwyJN5fe/z2O+dT&#10;t20nN7R96PSde8fYBol6+85+6SDX6Wf1qe8Km5/jQNmO0DD9oCY61MttO+75stt3thkHmvY8un1i&#10;g1m7jtlufCz2uXyn2O3Fn+4x2EBc9YkzEkD3kaqj+t0+nmHbc7brPktvjyk+/8527KsX7bnSn24x&#10;x6qPyyaLnGOKj93sl91P1bfxOVK/q2X2PNlXNNrrU7VlflavfrTrxH1h+8dc+7p9N2Fh9tu2qUYT&#10;hBWRtxgBAAAAALSjOZgAOB/NAaAmHhscNYGPE8jpIc22mOHJOog0Aa4bRNl1bLAW3/F2g3VnPfdu&#10;dfy9Gyi5r1mzAasTJOqAzeyPHTmgt2vr24DPHpMJ0Gx9fTy2ffOst3uHOJ4PwF3f9oXZVxXA6X1y&#10;hnjHQaebCHEDaRPw2uRH3J7Tl7YtvZ5/B94st32ml9sEge0/s0y/otFu0wbVqg+c/lZFt+8kQexx&#10;2P3yS7wfXr/opI3ZDzeA1z+rPjZ9Gd+Rt31tkyR22ybREH9vi7NP7rVhg2jbH7ZeYki9qaPPg1PX&#10;9o9NsNhXWOrtmnOVGKVi9slNXMT7ZoubFHDOSZxMsN85bcV9qZJxapuTIoWiyDu8BQAAAABoR3Mv&#10;AXDkpEhQFBmzAaQJamyQpe8u2wDYCYR1sGMCbncdG2DZn1VRbdggT3+3JHlXWQeCTuAdt2sDLxvc&#10;O3foVdDkBsU6ADNBqPpUgbkO/J1g3QaSen/t5G6q2Duydvuqrt2eCeQSQZvZVrxNp18SwaoJ+OLn&#10;wr1AT++j2U83aLZt2EBV1dXtmL5zl6lt2BEHdvv2Z7u/6m607df4+Ey/6+WqrhpVYEdXOP2qj9UJ&#10;ZBPnyElwxMG4Wm62Eyc+TD/oc+n0sT02XV/dMTfP9evv7CsbVR31iIlKLDhzAejJIs1dcn0H3mzX&#10;ziGhkwBjtWvPJofc86D3z+mTQbUP9nqx59fZj/jasX1vE0C2H+x5t22aempmf9W+/Vuy+2rbiico&#10;VJ9TIqN224tFChWR93b5f7UAAAAA2sDcSwAcPSZSKEVzAOjAQ90xVcHWlMiI+m4qCpjUzypwUXUS&#10;d3VtAGmCHRXIjExGdVRwpIc4m7urY06iQH2v21Dr2CHVNmBUy526+jtz91h9r+vaQMzcSdZBrUkk&#10;6ADLrr/ErKP2x07SZvff/KxnjbfDvW0gbod3m32Pi7uuudut2lXr6uNV9dU2zc+6v0y7er9t0K36&#10;0vaPCSx1G3ZUguk/uw/qdxv06/acPogTK06QGget9lhM3+l+NQkY/Z1zLmw/2T7X65pP/Z3Z5/j8&#10;mHbju+TO+bHr6nrOow22L/S67jm2n7Z/TfLJnhP9u90vJ3i2SQV7PHECwxyb7n/nWrP9pJfbifds&#10;osH0n/47sAG+PT7VZ2abep/UuVV/H+51Y/bTJmjs77pvzKduz+6LPb82OaD6SV076u8navteuSzy&#10;IQkAAAAAoB3NvQTAsZNRAmBE3Xmcip57t8GZDq6cAEYFyioAHFNBigkidRBrA10nULWBcBzAmmDZ&#10;BoBqfR2Q2vadUQH2Drkb5Nrg1A2s9FB2E1DHQZ1p1waBeh8nzAgHGyyadvUxOQGb/6m3q9a3x2H3&#10;3+6H2Sd9HKqO6jvTfzaItO2o49d3re0xm/px8O0ElnH/q2U2mWLOhdoXtVwlU9Q66tMmb/S6NsBU&#10;ZdJsz9RRfaDac/vT7odabpMPNlGg2zBldNI5p05fu+dIFyfhootq2yYG3PbsdWb6RI/aMG2pJJS6&#10;xvS69jzaZernydodenud6MSEbc9uzyZRbCLABPy2T+z1p+s5fejvq27THpetb+vZ69iee3NO4nXN&#10;cdnr0u6T2pZOrrnfmyTX2JQ5h0tEQpUA2OP/1QIAAABoA3MvAXDkRBRkqIBsXAVdKkA0dyNVMKLu&#10;mNu7pDoYc+5Qu8+X6yH5JpC3gbde3wZpqqgkgA2ezLZsIKi+s0OfbUCsh3jb9U27Okg069hgVv/u&#10;3YXVn87wbn0Mdli/aUMlO2wCQAfgJvjW734327B3guMA111uij4mE8zZYexuAGiTE/b3+HsTOKvf&#10;1bHrQNH0sTuSQT9K4CQG9P6a5IEO/m176m60aV8nUkx9HbSbYD1OwNjjtQGzs7/2nNrrwJ57fXy2&#10;H2x9e65s8sIuU+vY9Z1HDXT7jfrDJED0Yxvm2tGPN5g27GMGqp5OUplt6n4yz+3bxxBU/9v+0f1l&#10;2rT7YJMAtk/jEQX22E1iy+6HHfWgv3OSR6odHajbeQ/Mcr2P9pyYa1Mfr7Pfbj/ZvtCJEnU+J0UG&#10;1ISJS0RKFZGP9vp/tQAAAADawNxLABw+GI0AWLxcZLEJGuMAywuUbJAXB1VmyLIN/NTPNtDSQb0N&#10;kNwg1nlOXX0OmPrx2wPMtlVAFAdgpl0dIJq2dHsqAaCW2bva9q66DSpNgGj30Ra7r3a/dLBo7nDb&#10;49UBnbmDboNTG7zpfTATtQ3Y57tNEKiOadAmFpx9jZMJ5rhs/+qJ7szP+tl1Z39tfbt9/Z2ZlyDu&#10;BzNc3Ba7rTigNevobZoAUy/zkig68FT9YOdjMP1ki+5PtQ07H4A5PrudeBtmPdU/g+Z7e+3Y4Dhe&#10;355ne22Z863KoEn+6MDfJI5sMidODph9sXMU2G3ZZEa87+aasiMcbD/ZhIJeVwXc5lp1kzD2erTr&#10;x/1p+8fpZ/1pz4VJsOjr0W7fJLx0XfWdutOvtmdHV0yKjC0TGVlm2l4SzQGwkwQAAAAA0I7mXgLg&#10;woXoLuOkSgBMiYxPiUwsF5lYFiUFVECyRC1bJbJoucj4CpHRpSJjK6Jl46qo5cuj5YtXiCxaKjKx&#10;QmSJKmZ91ebkylrdCfOz/lwRrae+H1XtqP1Q218mssjsh962aUf9vmSVyOQqkfGV0c+LV5r6ap9N&#10;26rYfVJFr780qqeKOlbbptpXdczjarn5Th+D2n/1aerodtS21Kf6Xf28MtpPtb7eP7PPum/Mtmx/&#10;6O/VPpvt6eOz9VaITKp6K6O+UmVCHZv5TrVhj0f1m1qu900tM3XVz1Pq0+yv6iO9LXs+7LGa9XTf&#10;mHbU8ajtqz5Sy+Nzo7ZptqGuE70ttf7q6Ge9v2bbtj39ucosV+3afTQ/L14d1bdlyvyu992cU93+&#10;6ui7cdMP9rj19WSOc2qlyFK17ppof/V21DbMNTJljlltI+4zp6hjnjTbt/trf9b7aa4d25+qLF0T&#10;bU+1t9R8p/ZVtaO3qeqoT7Nvqth19b6oZaoNc8xqH1R9+3egrgvV1+VekXc/9v9qAQAAALSBuZcA&#10;+GSXSE+vyNr1IsvXiKxaI7JyrcjK1SIrVpvPNSKr14isWBktW7ZWZLn6XB0FLcvWRL+roGjpuiiw&#10;UXV0ELQ6Wq4+VQC27AGRpaqualdtZ13U/gr1adpV21i+LvpZ7ZPajlqm21LbNdvTn6qsFlmugizz&#10;qb7X+6DaXRu1r+uonx+IflZtqrrq+PS21D6uMvuk+mBVVG+V+V2tq37Wy1W/qLZNWaXaVOuo79Vx&#10;PGCOQRW1TP2u+tcck+qnFevNfqn69lhNfXt8alurTP/YPrHf6WLPl90fdSym722/qPq6PbVMHZPd&#10;b9Mv6lyovtLrmqL6Rp9ns47+tP1g+059qvZMP9l9sP2ljsleO3Y99bvqY3WedHBsgnt9HalAeLk5&#10;D6YtfSx2X7391+djvamnzps5dn1MK2r7qfpCXbe2Df2dukbUdk3wrn52+872n9qn+Hjtfphg3q6j&#10;98+u7xR97OaasdeK+nnKJEDUPqqigvxlbhLDJCPU91Or5ErYIbL7U/+vFgAAAEAbmHMJgLfGBuRC&#10;oSA/Fgpys1CWb0pluV6qyM1SRb4tl+V6uSQ3S2W50VmV6+Wi3Kx2ynfVivxQ7ZKblap8V67IrVJV&#10;vi91yM1yRa6XqnJVrWvWv1qsytVKRa4XK3ItKMnlQlkuFotyOSjKpTCQS8VQLhXVz0X9+VVYkqth&#10;Sa4US3K1UJJvwqp8XSrJN0FVrgVVuVQuycWgKJeLZblcrMrFYlkulUpysViVrwoVuVgsyYVSUb4M&#10;y3KxVNL1LoahfKXqlcvydViUr4KKXA4rcimMPi+Xq3IxLOnlZwqhnA9Lci4syln1cyH6+Zz6LBbl&#10;fLEkX4Ql+UL9XirLhWJZviyW5MtSRS6UKnIuKMvZoCLnilX5olCWs4WSnC+V9bpnixX5QrWp2yjL&#10;WdVuWJYvimW5EIZyISjLiaAiJwslOR1E5WRYkjNmW6rdo0EohwuBHC2EciQI5VghkBOqBKGcLgRy&#10;sliUk3q9spwKKnKqWJIzqi3VTlCS46HaRqjbPRUW5bTaZljQPx8PinIsLMnRoCQnCmH0e6C+D/Tn&#10;Mb091Uagt6v25ahaLwzlSDGQI2EgB4OCLp8VAvksCOTzgvq5IAdNOVQI5VChIEcKgf48VAjkoP45&#10;+j6qG8in+nv1c6h/PhxE9Q4UCvr3Twuh7FfL9bai7UXbKuq2op9DORiWzHaiensLgewpFGRfIZC9&#10;5vd9uk31nSqhXqba/zQsyIFCIPuDghwwx6S2r78rFPV+qHXUfuxXPwfR77ZN9Z1dFq2n2lFtm5/N&#10;Nu0x6TYqUR+pOkcKBdlSKIhcuer/2QIAAABoA3MuAVAIQykWChLqEkihUGhYggbfFYLkZ8M6jeq3&#10;WNQ+qTZVifYve1tBxjHYtvw2mrU3O8Xbp6D5Pv4XRZ3v+zne+nUDfe3Uf++X5HEn6wfO9THL/TPN&#10;66610mgfG30381IuhPrz7h+/+n+2AAAAANrA3EsA2IAjKOrPoEGwlAyUa0GOqmuDavVzMREARQGh&#10;LSoIS0swTLfYfdJJAm+fswPR7OK2YRMR7jJb3GX120073vplNjGhS4PzYBMH0XbNz7pfG2y70fq6&#10;2Dai8xPqc6h+jopa5u5Ho+P0S7TMC+7NtVFbXmvPXz+xXpN1VPvRftUSDXqbQVhLqDj9E9VzrlXn&#10;++i7+v6339cSRLX+sPvg90dtWe06TO63s+2GCY5GiZNoealUlEJYELlzx/+zBQAAANAG5nACoOQF&#10;ITMp2cFV/Xd+aVZHfe+2X1+vPpDyv6tfJ/37Vpenldq6jfbvvy33cxxZpVnbyWC3fnnrJUiMnIju&#10;js+sT1vYj6YJlMbFT4DcT7EJg2IxSsrJnT/9P1sAAAAAbWDOJgCCsD4Qaam0ECjVB2nJYKm2vNUg&#10;qkE9tR96XxolB5oFoY3qOneSE8emAs4GdeuKuitt6wX6Dm6ybfNpv6+7K1y/jcZJjPp6yfbSzk2y&#10;jehuvX8nulH7/radOvqYVYn6qfk5bbROcjvu6IHkcnfd5Dq6hFFSIL3Ub2/6pVkbgZOkaFbHv67c&#10;Nk3/meXlMEoA3P6dRwAAAACAdjRnEwAlP1BtWJoHNa2U+kTAbJSsfTLLGwRddn8a7Vej77JLcl/S&#10;28ja75nWbb24+5e+r7Nd/H7KDpr/3eJtt8G1osr07vK3WjeqF/e/s+2wHC27e/sP/88WAAAAQBuY&#10;swkA/Sx1mB4UpxVV3wZI2W34wZH63dxhtwFQkyDMttu87RZLSvvpxd/3+y+1591T2m6yv8l+8NdP&#10;+90Pws3PQe0597pl/2KJ7orb68D+XF8vWVqp45Um/Tid4l7r0y1N+7LBfpXMIwB3/vrN/7MFAAAA&#10;0AbmXgLADLcOi+7w5ZRAZTrFGcqd2l5Lw9bvr6Ruv1nd1H1JCQCnezwt1IkDzrq67uz5WcXb55T1&#10;/CRAWplOXV3fbteMOmm2bitJiHjbuq2Uc1K3XlS3lniwy1pvw61f27/prt+8lMwjAH/fIQEAAAAA&#10;tKO5lwAwwUYYZgUu/jPitdLs+7qSEnDWL8van/+g1O2T/c4P+maxJLY5u32Q2N+6wFd9l5VMqD2f&#10;3qhMuz8atqX2yZ1vYXb7IC5q2w23nyx1x9RonZbPWdqy+mITAHf+JAEAAAAAtKM5mwBIvMKvQZBT&#10;FwhNtzRoc8ZlBm3VB79tXlrYx2mdk4btqXPeQlCamJSv1eK1a+eYaDbXRMP9m0Gdf6FM99iT9f2/&#10;K7+/myddwmJFf/79D68BBAAAANrRnE0AJIOU2S02IGotkPIDpEalxcB11ksrs8z/hyXxWrxGpfmo&#10;jf8fJe34U5ZN8xrXfdjyOinbbaG4cwuUzKs55e7f/p8tAAAAgDYwdxMAahLABgHJ/ZS2Dj5bDuia&#10;lPtdv4VSe11cK+dmNpMibjuz2W6LJbVv/+N9qdue/3uLxbxqse77lBIWo/N++8+//D9bAAAAAG1g&#10;ziUAAjsR2zQmAGy+vMUAJzXAs6XFtqZdZqndVo6hlTr3U79hmeHx+cPTE/sywzazit2G+Wx+XbW2&#10;fCZlNttsta20eu6yon0LwJ0//T9bAAAAAG1gziUA4sAjczj5bJRZ2EZWkJy1vK60cnc9KrPWRw32&#10;MS0oTC/T2KeW9t+tk1G/wXG0XJx1a8dut5exXb/cz35Md1v/RTHHUwzNCIA7f/h/tgAAAADawJxN&#10;APzvS0og1sodYjcInG5AGNdP2Qc1JLvBd7WSsm7q/gTRxHipde6/NO87NU+A2fdZ2Ae1HV1moa3/&#10;pqhjb3Lu7JsxWrw+/OXN+zyj2ARAMZoD4C4jAAAAAIC2NPcSAOZVY01nZ29W/rUALyvIalbP/z2j&#10;zOb+t9xWyj621EbK+u1QmiRhZhYI/8vHqvfPDf6dn9WyxPmwM/W3uk/N2pleiRMAd+/6f7YAAAAA&#10;2sAcTADUBx6zVqYR/IQZk6RNP4hMtqXar69TX1L3YUYTJboBpvmu4b7Ulqcea8N1G9Vpfhwtl3hb&#10;blvN272/u/7+8XvbcY4ptX8SbZif1aMPzR5/mNY5bdKGW2bQB7bf/OMKS1Fy7u+/eQsAAAAA0I7m&#10;XAKg/vnr/7bo7TcMNFsozYI6p/hBlV/C6cwBYGZlr5Xs7evSNChMvqYvKBS93/36jb9rVtQjC1GJ&#10;9rsYL0vZ7wb7Ggf2DZb5cyi4+xc/MpE4TyaIL9YmuZtR0ftitx1ImHZMDUuyfiJ50eA41XHZY9M/&#10;F6N6ifPRYL37KXYEgAgjAAAAAIB2NAcTACYQCorZAUzW8galGJZkaOGIjC9dLlNr1sqqhx6SybVr&#10;ZWRiiZSqXRntqwBPBcmhd1c7lLBSTd69VcGSPoZAiqVQgrCiH28odVYlKFfr9ksF2+ozDANZODYq&#10;Q2Oj0ts/X/oWLpSBsXEZnJiSwSVLZGDRhAwtXiIjkxPS0z9Q144t1a5u6envllJnh4TVipSqHVLs&#10;qEr3/No6cbBYDKXS1S2lji4plMsSqv2rVKWrf0jCsgmKdYAZ6ONaOL5Yqj09UunolM7uXql290hH&#10;b6/+rtrdLZ3q9x71XaeUO7ukVK3U7V+iBIFUOrulOq9XOnv7pLtvvlS6e6Ta1Su98+dLpVqO+7rZ&#10;vAdBuSLDi8bkgSeelCc2vCRrnnhSlq1dKwsnl0r3wDwJdRvuNpv8bIo6nv6hAZm3YESGJyZk/vio&#10;DC9eLEPj4zK4aJHMG14gC9T5WLigbl1bwnJZ+hYMSc/8funqH5CegQHpmT8oPf390jPQLx29fdI5&#10;b74+j51986Xa0yVhkxEwtWSJejwmCsTrijpH/nczLQ36xCYA/vnnjv9nCwAAAKANzLkEQBToBa0N&#10;b28QpDQuRXnxlVflwq0f/c3VufLrL7L68adq66qALAx1YmLfidO6jpoC7VcR+VlE3Deif3L4mF6n&#10;a3jI+baeGkA9vnxFvP/u3dy3d77vV29qt9mebcP+3NvT61dNeO+TvXHdUrUqX9y44VeJXfj5t0Q/&#10;b37vA79KS34TkR279kmxu9fZ5yiof/yFF/3qCUe+/FIKpZKElfpEwsjSpfL5hcv+KnXUPevt+/dJ&#10;3+BgXRt+6V2w0F+9KTUffrnD7JeZJd+ei9c/mH5fqWvj3M3vZMPWt6Qyr6e2X/qxgYJs2PKKrveL&#10;iHz9xx356rfb8tVvf8pNEbklIs9t2lR3PPddzPkvlaIEwD1GAAAAAABtaQ4mAGqBR9rz762Wjvk9&#10;culnFa5Pz479B2vDw4NAgkqnDvbSXLj5va4/f8GIv6jOivUPR+17d3wvXFdhXGuu/v5nYji7DTw7&#10;5/X7VevYdUqVTn9RHXdo/NEvv/IXT9vA4HDUXiW6K7/lvZ1+lYTv/vw70Ud2qP3DTz7lV23J8jUP&#10;JvorLkH0yMMDTz3vr5Kqs3++WT95vX5y+LhfddrGV67QbdkRABdvNU/WKCcufe0dk3eMWd83KjYB&#10;YEYA3Ll7298sAAAAgDYwdxMAegRAqwmAJvWCor5bP1PPvrktbks9t375Z3Xftbn9J8/puuXOHn9R&#10;ncGxiahtfde4tv/f/Pa7X7Wpf0SkEt99jkZOqJ9LHR1+1Trz7Z3wclVu3fOX1qgxE3EfB6HsPXHK&#10;rzJt6giLpdrd/Kc2vuxXSTjz7fW6czs0PuFXm5bh8fG6NkMz6uTZ11/3q6caX7pUr1d7Jj9q570D&#10;R/yq03bznujRD3ofw1BOX/nar5LwydHjdcc1W6VUiq6vf/5mBAAAAADQjuZuAmCGxb2ru3kGQ7B9&#10;U8tXR+2FgVz8/id/ccLhL77UddXz91nUs+SN9nm6Kr3RMPGiM5JAzUeQ5cU3Xo/ql4p6JEEzajyC&#10;m6D45PBRv8qMbP3gw7jNpzZEw9qb+fL7aGRFrZ8CufZL64mSRlQqp7u/NsTenVvg42PTO8bHX3ox&#10;aqOUnDTx3X0H/aozsmL1uvi4z1z5xl+c8OGhQ3XHU+s7N1HWJGmWUkrlaMTG3/d4CwAAAADQjqYf&#10;Uf6PJYKO6QxT9tYZnMZz3GneOxQ9Z68CqAs/pCcAjl38Stft6pnnL6ozvDgaAeAGjF0D6XMHNDK0&#10;yLmTbWaBL7cwAuDMjW/jeRa+/k09od+YerZc76fp14+PnPCrzIhKOeiJEtUcABs2+osTLtz8IXGO&#10;Vz/5hF9lRh567tm4zcA8v69GOVz+NX2kh2/7rt2J/QvVIxNBQXbs/dSvOiMffX7YtB3I2W+u+YsT&#10;dh2M6tY93hCX+sdOsoptq2j6iBEAAAAAQHuacwkAG2yEMwn+44AlkL3HT/pNz8jZGzejNoOifHEr&#10;PQFw5MJFXbeju8tfVGdgbLRuv5c+9KBfLdMTL2yotWGeQQ/LJb9aQ8VKh67/1S/NEwA/qIvICRg/&#10;OTq9u+NpFixarNt86uWMRwC+/845twW5+MP3fpUZ+fjzo07/R8Ft3wySMBdv/Rj1e1BM3Hn/8NP7&#10;fwRAufhjLQFy/rpKyTS3fc+BuG5ntaqvhTi5MaNSe7REvaFCff79DwkAAAAAoB3NuQSADTyCad6l&#10;1MVJGmQNUv7i2xvyzoe75Otfmg9/V67dq72a8MKt7/zFCUcuX9P1OgazJ+HrG65/fdxLb7zhV8v0&#10;1kcfOW2YYd3l7EcAlK7+fl3/zK3mQaV604H7toIPjxzzq8zY0nXRZHxPvpSeAPj6978S/ZTloyNH&#10;5bV3d+r5C9J8cSt6tEAXkzxZ/fDjfrWWBGY0g9veh58d8qslqEklj3yTPanijd9+jRNjF7697i9O&#10;2LT9XSl2V2TX54f9RfL+vtrEltE+po0UqC9hMXoE4Pbt9L8ZAAAAAP8b2dFSm5lOQNK0FAO/2Tql&#10;ruju94KMyeTUPf+ieguAuvP8Y/rQ8OOXr+h63S0kALqHh+r2e9cMRi18dv4Lva7abhCa2forZb9a&#10;Q+sefFTXP3WjeQJAvT8hMJO/qfL+4frA0qX6a9vefZnBt7L6kcd0m09tetVflPD1b39IUDDHFqRf&#10;0mrOAvu6wGdf3eIvTrj5Vy2xUAyiYfub33rHr9aSwIymiEsYyPtH0vvq/eMndL11Tz7tL0q48stP&#10;cbvnr6cnAE7e+FZu3Ws+q+OFmz9JuRoF8tN+xMZcX3/+lfU+DAAAAAD/C+nRUhtSr9xTQcaMRgCY&#10;EpYqfrN1bDDT1ZH+GjwVANu6X2bMAbD/cDSkvNSRfQd+3nA0C78eMq4DsUC+ax63NXXz73u6HZ0A&#10;UEGsaq+YvX3l5KVozoJT15o/Vx4dv30+Xs0BkD6s/ZWdO3TdSk/2mxAefOYFXfeF17f6ixK++uN3&#10;KRTMHfZSenLn6p27UixXdd3RFcv9xQk/3rsXn1tbduzZ51drSd/C6NWG0SMA0TW847PP/GoJHx5V&#10;CYCCdM/r8xclfPPLL/H+nbt21V88bS9v3Zo45laLTTDdufuX3yQAAACANjD3EgDNnleext3Kck/2&#10;LPxhoALKQCqd6QkAda/Ttnvu+/T72vtPnZJCsSCVvuzt9wxECQA7uV6lmj1xXzPFcnTH2z6qUChn&#10;J0Csjt4eOXDmtP91TKU8CmpSO9MHH32WngB42z6SEBT0TPtpHt+wWdd94Y03/UUJl37/JTEPQRp1&#10;hqrm1YgLJ6f8xQn63HpD909eSn/NXjOPv7xJr+8mAD44dtyvlrD/9Hl9/qtdvf6ihFt/3I7nxDh3&#10;5Yq/eEZC/5GFVoq5Du7cueM3BwAAAKANpEdLbSiamT4acl8XgDQqesRAMmnQNX/Ab7ZOaN6t3j0/&#10;fbh+IgHwg5oSL50KQFuZIq3LJADsc9i9fc33OeuFd/MXjui24gnoKq0nE57cuEne3rvX/zqm5gAI&#10;7HvoC4F8eCg9AbDj00913aBckvQZE0QefT4Kmp/f8rq/KOHyH79KoRIFn2qESBqVdOjo7tZ9umBi&#10;0l+coJMb5Vpyo1KuyG2/knHh9z/lWsrEEu8e2Odcg9E1+fGJ9DcmfHTsuK7f2dUt//gLHT/eq83D&#10;cCnjEYBWLVxs3h4xjZE2YSn6O7t9lwQAAAAA0I7mXgLA3D1tOQHQoO68wWG/2TpBNXpmu3/BAn9R&#10;ggrM7GMJZ39IHwEwHX2jo/oxh9C8W30qZbj69gMHJe3pgCWrVuk2ijZQm8YIgBPf3pSPTjSf2E8F&#10;1O5d8g8Pf+5XSXh3fzQLfalU1c/jp3nm5WgEwEtb00cAfPPnb7URIBlzAKigvrO7R9cdX968TxU1&#10;lV1QqsSJk+7h5tfNG7v3yLufNX+m/9iVK7Vr0ezrRxkTJr760SfRMZXT52w4/200uaQqF6/f8BfP&#10;yAOPPVL3d5NViqVoZMWdO62kuAAAAAD819KjpTZkgw0VlE13HgAb0MxfmB7UK+r1aKruvMH0176p&#10;u++2/dlMAPQOL4zaLUZ3VTdtbf4c/MT69XLlj+Z3XR96+hndhk0AlKvpjzX4mr8E0L4FwJkEsMHs&#10;8q7tZgRAqVTR8wekefaVN3XdF15Lf/vBVTVZnx4ZEu1DGjXqoLO7W9db+XD2axXVsHZ73QyOLvYX&#10;x57YvEVefOtd/+vY1ypJ4b4uL1ATJqa/MnHjzp36/D/4/Iv+ooRHn38m3sdTX3/jL65z/HL2Ywwb&#10;3ng97s9WSxhGfzN37jAHAAAAANCO0qOlNpS4KzmN5/7d0pcR1CuBeaVZEJZk8/Yd8u7eT2XTjvdl&#10;0/adsmn7Dnl15/uybd9eWfv4U1E99bq8jFewTUePfQ2gOcYDpxs/h6/utXYPj8iZb5sPqH/9/fcS&#10;x1+utjYJYCt0AiCszS/w/sH0ie127I8SAGpOA7Vumuc2v6HrvrglPQFw5a/fJTRzQ4Rh+iWtRiz0&#10;9vTqusXOquw6eEQ+/PyEbN7xoWx89wN55cNP5NUPPpB9p87IE5vUIwi15MbaZ571m4s9+cY2eezV&#10;zf7XCeqacq/fnZ+lj5b4Xk3EmHFNnfnuu8Q+nr2WPgLgzV3RCIzX3tnpL0rY/NbbiWumlVI0j9ow&#10;BwAAAADQntKjpTYUzuARAL8MZgzrVwqVaKZ4t7jDt23Q5e7Hqe+yBrW3rnvQzAGgSliQK783frWa&#10;GtJe6u2S45ebvy/+4OlTiX1u9TWArYgSALUA9MMj6RPbbd0dPQtf6urMnATw+S1RAuCVd7b7ixKu&#10;/H1XCubuc1AI/cUJehLA7q74vIXOKwz94l9jafux+qnnZf3zz/tfJ/QMzY/aKkbt7T5+yq8yLe/v&#10;3i/VHuf1gkFBzl5JfwvAE5te0XUnlizzFyW8/NY7df2RVYpmFMYff2bNSgEAAADgf2HOJQACJ9ic&#10;brHPco+Mj/vN1imZOQDc9VRRAaYfGNrfT96cvQRA18BAbfvVqjQbVH39b9HPXu863vx58ht3bif7&#10;otj6HABZVALCfRQj67n2Nz/5WNerdFYla8rE514zCYC3mwfeyjf/3JWimYeglPEIgHqcobsnmgOg&#10;UVHnUhXVTnICvFDeO9T88Ya+8SUytmq1/3XC6ocfrrUXFGTPmbN+lWl55MWX4kdEouRUKOevpY8Y&#10;2LAturO/YPESf1HCy+/urOubRsX9WwiK0d/m3dvNrlYAAAAA/0vp0VIbsgkA+3q8mZSRqfTgR7ET&#10;26m3DkSvHqwlHtQz3KG521kq1do9kRF8TUfXUC0BMLyo+bPn1/5Sd79D2bFvv78opgZkF8rRc+e6&#10;zfL05gBIoxIAoQn8VNmV8Vz71l27o36rduh10zz3epQA2PDWNn9Rwrf/3JNSySZs0kcAqATAvP4+&#10;U9fud/L82uImfgphUc6lzLBfnjdPhpcu9b9O2PLOdhOoR9v65NQZv8q0bdgczZNgj+fLjCTUi29s&#10;0XVHJ9L/BjamPALgJ8B00W+riI7r9u20WSMAAAAA/K/MvQSAE3DUBSEtluFFY36zdQpmEkBbGgc9&#10;TlCtHgHICL6mo3t4KG73iReaTwJ3/Y/o7v72lASAUu7pqR1DueQvnjH9qjxnGP3Hn6cnALZ9skfX&#10;q1Y7Mh8BeG5LFNxuzEgAXPvnHwnMO+gLhaK/OEFNPNjVZxMAxfjd9YWgGL3NwbxmMnGeVamU9Csf&#10;mwk7OmTeyIj/dcLBM2d02yXT/mwkAJQVDz0Y7+eZKzf9xQnPbokSAGPL05MVG99u5RGAZD+Fpi//&#10;+IMEAAAAANCO5lwCoD4IcUpGUiAaNRBI/8hCv9k69t32pc5ueeODD+WVHTtlw7Zt8tK2bfLC1q2y&#10;cetWeW/Pfnn6uZfiwPrMjfTgS92J33HwkBy+kj1Te8+wmQMgKOjnsZv55jc1u3xB3vzoI39RwuDU&#10;RK0fKukJALWfrQ7i1o8AuCMAjqU/1751z96oXyvZkwA+a+5ub9r6lr8o4du7d6Rg3kGvSproNYBR&#10;AmBs8RLZe+KEvL93v7yze4/sOPCp7Pz0c3n3wAHZc+KMPPfq5niIfVjp8JtKCItlmZfymkDl8s8/&#10;JR4reO8+5wCw3j90zFwrgZy6dNlfnPD8m9GoivGlK/xFCRu3vlWf9Mr4+wpNX925o16gCAAAAKDd&#10;pEdLbcgPOlopNpDRd3jVq/2Gst8CUKxGkwAuXZ39qjg7+/nZjBEAu05Ek/F1zJvvL6oTTwIYqon1&#10;DvmLYxduXNf1XngzPUhe+dhjtf7IeK/8yRvfyYlvmg93d6kg3n0c4+PD6XMAbN1dewRAzXKf5ulX&#10;orvVL7/1tr8o4eqdv5zAOv0RADXvQGd39BaApze84i+uUyxHb4MYGkkfNaJegVedn35e9aMYpag9&#10;lYj64NhJv0rCuR++l/nj47L7XOM3QFiHzn8R9//JlMkglRdej5Iqk8tX+osSXti2LW6z1RI9KlOQ&#10;v/4kAQAAAAC0o7mXALiPSQBtIqB3MD1QU4JiRdcdX77KX1QnNImFsxlvAdhz6ryuV+7s8RfV6R6q&#10;PQJw6kbzV7vtPnZC13n61df9RQmb3n2r1hcZjwC8/9lhWf/0c/7XDan53t0+/jhjDoBtJgEQlkqZ&#10;IwCeenmzrqueR09z9e7t2t3pIPAXJ6i3AHR0deu6Dz3/kr+4TliOroMHnnzGX5RQKVek1NXlf12n&#10;2lWbgPCjE+kJgE+//FLXGxptPgeE8un56LpS5cy33/qLE55/I0oALMu4rl96q8EIgIxi5+f48zYJ&#10;AAAAAKAdzb0EgA04MoYjp5Xu/n6/2TrqmXBVt2cge7SAege9CpYu3FLhZXOfnYkCta6+7ARE79Bg&#10;PGHcXX+hY/fZMxJ2d8pL29OD5KOXL+lt6zar6W8BeHfvfil0ZAezigr11KSItm8/Opwe1L79cfQI&#10;gHpzQXq6ROQZMwLgxTe2+osSbtz5u3Z+w/QRAGqbnSYIf+Kljf7iOvY591ffec9flDAwMSFDk+mv&#10;1lOGR8fjff3weHpfffHdd7pe7+CAvyhh3+nTcZunMx5Dee716M7+slXpIwBefHN7rU9bLHYSwLt3&#10;1FgHAAAAAO1m7iUAzPPmxfsYCaDu6mYplKMEwILJKX9RnbIZLXD+h/SQ9tMvogRA72D6ZHFKbzwC&#10;ID2gVb7zv2hADX0vBtHw82pH+vPsH+7bL2G1U/72FzSgpnsrmPkSVLD8yZH0oPYdMwdAtVqVb+75&#10;S5Ne2BoFqxteTx/dcPWvv5zzm/54w61/REpmf5/PGDWhqISCqvvaRx/7ixLUnAmtTH238uFHdXsq&#10;EbP98yP+4oRD56Kh/V0Zjxbs3H8wPv7z15uPFlGe2RLNAbDqwfRHWza+1cokgF4xf5P/yD9+cwAA&#10;AADawJxLABTDKDC3w+5bKvHw8OhT3X3OEr0ariBLMu6UKkUzTPzUzfTg69Nz53S9joH0yeIU+whA&#10;z/xBf9GM9QxGrxYMMhIguw8dljAsyqVf1Zz56dRM/irws8PFPz6a/gjAyzve1/U6O7szA+bnzIz1&#10;L27Z4i9KuPTrL4nznea7eyLFSpQIefyVV/3FdWybH3x+2F80I+8f+CxqsxjI9ow29+jHOwLpXbDA&#10;X5Sw4+CBeD/PXr3mL054ZnPUpyvWPuAvStjw5gwSAObv6+97aWNWAAAAAPyvpEdLbcgOyXZnnm+9&#10;mHUyhokrQTUKEheMLfIX1Qn0q+PUHADpw6/3n40SAF3D2W8hqPb367pLV6/zF83Y8gfW6zaLHVV/&#10;UcLuw9Gs8i9/kD7sXVEpAndehk+Op08CuP/seentH5CNO971F9V57MUXdJsvvvaGvyjhwo8/Jc5z&#10;GrW/5WJRD1d/4sWX/cUJaoCCbfPkV9lvbmjFtd//iNt870h6X+01k0b2DqUnjD7+/Ejc5tlr6QmA&#10;p16LEgDL1z3kL0rYMKMRAFFy7l5LY0cAAAAA/NfSo6U2VHQme6sLQDJKoN77bn7Oooe1BwUZy3hd&#10;mhKa+QLOZSQADpg5ADoH0wM6pbMvSgA8uzn7LnWrNr0VDakv9aRPQrj/6Eldr280+1EFNZFfoWgf&#10;ASjIx0fSh7VPxyPPPq3bfGHLZn9Rwhc/f584z2n+cIL6bbv3+IsT1LB+Wzd9dofpsQmT946mPy6x&#10;59jx6DwsTE8Y7T4aTQSpypmr6YmKpze/ruuteOBhf1HC9BMAQfwWgH/0+w4AAAAAtJv0aKkNFU3A&#10;Mf0RAMn66U/ri3x48DPpG10kp66mz6quBjsHYRQAn7qefvd1z6losrZyC68BLM+L3lWv7u7Olv3H&#10;ozv7xe5ef1HC3lNno34qFv1FdVRAHVRqCYBPZjEBsHL9en2n/oU33vQXJVz5/Xbi3P7kV/C8snOn&#10;TDy03v+6zpXffo+vndlk5xV4//hxf1HCB599ruv1jaQ/ArDreC0BcP7qVX9xwlObX9P1VmaNANg2&#10;3QRAIZ4MkjkAAAAAgPY05xIAccBRDO/rTQBbd6dP6taqL3/4IW7zi4zXAO49GSUAKv3Zz/WXOjp1&#10;4PndvdkbTv31Lz/q7ZfmpY8A+Ox07bVy135Jf1JfvQVAJQps/dkcAdAzPKjbfP7N9Mn6rv55J3Fu&#10;T1y+5FeZkdc//kS3l3UHfrpswuiDjFcmfnQ4Gtrfl/EIwK4jR+NjP331ir844bFXN+l6qx9MHwHw&#10;4rYZvAVA/U3qERgkAAAAAIB2NGcTAEGxPgCZTsmaWK1VWz+MgkRVLv6Ufu/5wBkzB0DPPH9RHf0I&#10;QsZkfconh4/IQ0++IA8/+4IcPPeFvzjhspksr5qRANh/Npp9XpX3DxzwFyeoofH22W9V9pxMv6vd&#10;qvPXb8YTMT6/NX0SwK9+d98CUJAnN73kV5mR4cWLdBLmqc3pjyBc//032bFnr+w6elS++T09YaIM&#10;LFio9/ODw+lzAHxsEgDzhtITEOoasMd+LmMUyuObX9X1Vj/4qL8oYcOb0eMi0ymBeSznbuqLKwEA&#10;AAD8r8y5BICdbf5+7v7b8r3f+AzMG1kQt3fhZvoIgANfRIF1Z3d6AK4UCkWp9LeSKKgF39396e+L&#10;V8P1w2pRqt3d/qKEj45FcwCoMrFurb84Qb1eMD4nKgFwPP2udqueelUFqlFA+fwb6SMATt9KzgFQ&#10;6cvu3yxHLl2MrrGwIO8fPOQvTlj9xBPxtnuHBjOfgF//3PO67nsH098CsPuomQNgfvoIgD3Ho3qq&#10;nLmV/iaKxzZs1PVWPJDxGsCtb+tjd/s1s5jJMHkEAAAAAGhPcy4BUAs2GgQg0yyLV67ym5+Wx599&#10;LtHeqYx3sH96MhoBUO7KDlBVvZGly/2vE9TDAe72i12dfpU6QxNTUqqk19v5efTsuSrVzm49G34z&#10;Koli34Kgys5D6UFtK77987aUitGrFVV5+Oln/SoJX37/Y9318NBTz/jVpqXDzMGgkhDHr6af1+Hx&#10;JfFoBZW4ufCjejlic7s/j+ZieH3XXn9RwvYDB3W9ecPpj4zsO1xLABz9Nn1fH38+SgAsX5me2Hnh&#10;zWiywOmVKGHDIwAAAABAe5p7CQAb6JmJ1O63PPjk0/4mWvLIc8/UtXX977RQWeTIhcu6XndX+iR8&#10;irr7+uSr6UPP1Z3mQliu9UkLjww8+/JmqXSkjwA4cO5M1J65A7zv7Dm/SoJ6C4B+/jsoyJELX/mL&#10;p+XqXZG+waFEvz7/WvoIgFv3ohETifMRFuSl19NfH9iICt2XTC6P2wnK6a9MVDrnRW9ssOXC9+lj&#10;S36+GyVutu79zF+UsNdMGjm6ZNJflHD2m9rjEioZkubJja/oeuseesxflLBh61vJ/myhBOZtGCQA&#10;AAAAgPY09xIAJtgIZ/AawMYlkMUrl8vJS+mvT1N+uiey/ZM90j1/fmLYuy3f3E4f/L3raHTnd2hB&#10;+uv11FD9crVTNm7f6S9KOH/rhn7uWu2L3p8w0K+uS/Pi5tdk3tCQ/3XCLjP03JZnX9nkV0nQkwCa&#10;VwEeOJWeLGjm+h+/y8Y335BCqf68Prlxo189QU/EaGag98vi5Svl8JcX/VXq/C4i7+7eI119vYn1&#10;B4bTh98rvQNRwqKo7oAHgXx68qxfpU5nV5/sPHzC/zrh3f379PU5tTx9JMixL7/S9cJiUQ6d+9Jf&#10;nPDYCxv0vj7w8OP+ooSX3tha15dZpfYawNmbuBIAAADA7Jl7CQB7t3sWHgGoDdtWkwoWpWvBkDyx&#10;cZPs2P+ZfHLkuLx/8HPZ+tFH8srW7TK57gEpV6oN2qgVFVivWP+QjK1YIcNjEzK0YLEeHj61aq2s&#10;e/Qx6es3w8rDkixavkwWr1wj80ZGZP6icZm/aJEMjS+R8RWrpKs3uqNc6eqVqTVrZHTpchmaWCID&#10;4xOyYHJKxpavklUPPqzvPKtXr4VBGCck+hYskBXrH5SxpStkbGqZTK5cKYumJmVs2QpZsma1lKtd&#10;OlhcuGxSplatlpHFS2Th1KQsWDIpC6amZOm6tVLpVnVUe1FQHZaLMrVijUytXCVjiydlwcRSGVuy&#10;VNY9+pRMrl4X1TMBuFp3cu06GZ6YlHmLFkjf8ELpXzgiw4snZGjJhAwuGpMF4+PSP7JQegb7pdzR&#10;oZ8dV8cQnwt9N7nWr2G5LKOTS2TJqtWyaHyJDI6OSvfQkIxNLZVVDz0m84YGanUbXRdBKOWebplY&#10;tVweeuopeWbLq/LMa5vlsQ0b5OGnn5JFSybiBIZuwxR7/KqPVj/8qIwtXyeTK9fK+Kq1svzhR+SB&#10;556TxctqowVsqXb2yOqHHpTl6x6SBVNLZGT5lD7fC5ctk+UPPSjDY2pywYJ09PXLuiefkCVr18rI&#10;1FIZX75cJlavlMVr1snqRx+WoKOq+0L1/8j4mIwuXSb9wyPSNzIq84YXyvyFYzK5YqWU9DmNtt3Z&#10;3SfL1z8kAwtHpH90kQyPL5UF45OyfN2DsnjV6tqEjaWSrHjoUZlas14GRxfL/NExmT8yKiNLFsvI&#10;kqVS6uxqmlRpVopmBMC91IdGAAAAAPyvzL0EgAnKap/3V4omYIwCPltsQN1oG9F3jUYAuCVreVuV&#10;RkGzLoGEDfvAL63Uab3ovpvhCI/keZxeic+ZevShwUiE9NLCIylN+7l5+TeuoyD1fJllgerLtHpO&#10;XVNCMyHlPR4BAAAAANrS3EsABC0ERdMMtNz2GrXd6ne14gSDan9Tg1m1LKrfsE01vD5Uw6uj4eXR&#10;nXG1TjT0v66+Tl6owN38boZlR7+H8Z11u1y3EZq29OMExUTwXZvgT22/KKHeV+d5e30+AgncGePj&#10;/k8mS2r76/eH/d3/vlGbtaIeA1HbdUcLNC61oFZ91vVb5vqmTuKOeO3YVF/WtemUojqHzrHFdfXI&#10;h6iP1THodlL3pVH/mPPjjpgwfyOBOt9hKKWwKEV1HXhtq1EX6nt1bYXmGlO/q37VpeH2vOK0GZjR&#10;BTwCAAAAALSnOZgAyA5K0oKxRImD6QbLUgPWBt+7gVBdPaekBnjNiw6y7bGrNmbYTuNXuzU7voxj&#10;cded6f7cb5nN7c5mW2mjEZzHHaZfmp+r5ssbfeeURPKmPslR/3PjEqqJIPUkgDwCAAAAALSjuZcA&#10;MMFGdmD675bmw6i94E4FVDbgu58AU9/VTRkpMIOSfrfZlLhOk+PVy+sD2obP4qeVzPqNtt/ou9kr&#10;s9XPjUsLiRMdjDc7xmbf18q099/dl7T9alJsgooEAAAAANCe5l4CwAQm7qRx/0WpDas23+nAvr6e&#10;H1THw6j18P3mQZuqVxewNWjfn5jNrhMWk/vjthX9rIZ119+VDoKSHkZfUsU8962HjuvtJ9ssqt+d&#10;u8VNkyBB1J7enhpirtrQ7TTfx9r+JH/XiQQ9VD0KhtUwc30MjfqmSZvTLbaNeF+K6jMaKp+oq/dN&#10;TR4YPXaRfBzBq2vWVUPtk9tzr2PTP7YN53GXaASIv65X9HLnkQ29Tik+TyV/n+p+Ty9ZfWvfAkAC&#10;AAAAAGhPcy4BUAtCphe83G/xA+f/pATq1XINvm9UmgSHqr8S++4GmE5p6fhUgGvrN2mnbYqbbJmV&#10;/fxvr7eWS5OEULLM1r6nt6PeSKE+AQAAALSnOfe/9TjgMHcb/4vSPa9fvxpteNG4DI2MSt+CEekb&#10;HJKR8SUytHA0vutaqnbK6NQyGV40IfMXLpLeoYUysHBUv+JvbGpKegdqr6urdHXK+NJlMjwxIQNj&#10;i2Te4ALpHx2T8eWrpGte9BpAt1SqVRlbtly/Um/e8IgMLFgg/UMjMrpkSobGFifqTq1eL6sfeETG&#10;JpbJohXLZXzlchmZWqJfUbhgYkJP5lfuny/zRxfJwNgSGRxZLIOLlsjwxHJZuu5BWbrmASl3dtft&#10;w4R6peCKVfq1hfo1dCOLpG/BmAyMjMroxFR8Tnp6+2V09SoZWKDqjMnQyLgsGFusX404MDYu/QvH&#10;9OsBh0bGpH9kkQyMj8uCJVPS3Wdek6heZ9c7T/oHh2RgdEwGF43LwMhCGRwfl6FFEzI4pupPysji&#10;SRmcWCKD40ukZ2iBdHR2x6+i08UE/o2D4qio43jsxRdl0/a3ZfM778rLb22T5za/JqsefcS8XrBB&#10;0GuSC9WuHlk4uVyGF6tXEy6S+aPjUX+OLZKB0REJS9GrBcvVsixYtEi6+udL9+CQ3tfOvj6p9syT&#10;7v4B6emfLz39/dIzMCg9farMl77+Qenp75OueX0yf3hI+oZHdf9Uunul3NkjxY4uqVZ7pNRgEsC+&#10;4WEZGlkonT390tHTK93z5kv3/AEZnZySkcUT9cdTVxoccyvFjMphBAAAAADQnuZcAiBUQ6713eda&#10;kGKHRjcdkp5VUu4QVzo75fyN7/3dSFi99mFd97Xt7/qLEr7++RcJy11639/dv8dfnLDqicfMPkRD&#10;uXfu2etXSRgcUYmIgvQNDfiLEv4Qkd6RUbn44w/+ooSd+w/qRIENBletX+9XqbPmkagfjly+7C9q&#10;yZlr30qhGEqxVJQTX13xF7fkuzt35akNG5zro8GjFcVQ1j/5pFy7kz1b/Ve//SpL166K162NlAhk&#10;z7EzfvWEx557Xtc7cPKkv2jW3Pj5F+ns7I6PsW/+sF8l4asff072xX0Vb/RBPAcArwEEAAAA2tGc&#10;SwCoQOe/fAyg2tXt70Kdx557Udfdvi89SFfhZlDp0nXPXLnuL074/IsvdT0bcB67lB5U9w4N63p9&#10;w4P+ojpqpMKVX3/3v0745tffE6MsXtv6hl+lzsSKFfqZ/6u/ZwfWjajkhN3e/YaQx7+6KMVSue58&#10;FsOy7Dxw0K+e6dktr9clik5knMNHXtyor9Ff/AWzrG9oKN6ndU895S9O2H/qpHMMzt9PShKs1UIC&#10;AAAAAGhvcy4B4Acds1JSgp9yT5+/C3VWPvyQrvvKju3+ooSrf/wuhVKHrnvo/EV/cYIKhrvnz4+D&#10;tH3HjvlVEopdUbvFjqq/qI5qc9Nb6ft6/fZdCUq1BMCGLW/6VepUuqIh72dvpAfGzVz7408pFNQI&#10;j0B+9BfOwKcnT5v9N4FuGMrO/Qf8ai2bXLoscW0c/OILv0rC+mee1Y+HfP17erLlfvX2DUb7FBTk&#10;o4Ppx7d0zfq4rnsss1GCYvT4RZTqAgAAANBu/v8nAGYc6JjnvLt7/V2os3z9A7ruqzve8Rcl3Lx7&#10;WwrlKFD//Nw5f3Gd9U8+Ee/L+wf2+4sTwo7obne1u8tfVKfU1SULJpf4X9dRjz/Y/ti5d7e/OOEv&#10;5w0N57674S9uyaWfzPD0YPbumi9duzY+hmUPPOgvnpbvbt+WoFyMRqGEBdl/5rxfJWH9U0/r7V76&#10;9Wd/0ayaXLtOb6dYLsv1v+76ixPCjuj6u6/S5G/KPorDCAAAAACgPf3/TwDcZyl1ZD8CsNIkADa/&#10;t9NflHBT/pFitUO/au/Ts6f8xXU+/+JMPMHg+/v2+YsTCtWKrlfp6vAX1ekeGJSwWvG/rqMm27P9&#10;cOBU+nPsJ69+E9c99e1Nf3FLLnx3K2ojCPUIiNnwydFj8X4duXDJXzxti5bVRgF8ei49AfDg89Gj&#10;IRd/SJ9vIcuvakSG/6XjBfV4gnpcpFz2FyWcvHYl2nf/dYazUmqvuWQSQAAAAKA9zbkEgH0Xe3S3&#10;MZogrz4Yuf9i72YWOzr9XaizbG2UAHjl7fQRAD+pO7A6UA9k/8mz/uI6KvArF6M7+2/vzkgAmOfd&#10;g2r2IwCVri79Pvqs+7SLl62O51s4f+OWvzhh94laoH3uu5klAE5+9VXU52FZH/tsOHPjWrRf5cBf&#10;NCMvvvlO1M+Fguw6csJfnPDIC2oywoJc+CF9EsksN++JbN/ffN6CU1+ZwD4o+YsS3nh7u65XKjhv&#10;SpjFEobmEYC/1XgQAAAAAO1mziUA1CRzKsgIWnkNYJOhylklCnrtq/2y76gvX2NGALyT/ly9CqHD&#10;alXXPXA6OwGgLFwQTfD25se7/EUJhWLUblhJvwusdPZFryM8fTV9qP7Dzz4X9UkxlFv/pKcLHn/5&#10;pTgZc+pq2v3q5s7dvBEdQ6Ekv/kLG7jtf9GASiSoNru60xM559Xog85OeeTFTf6ihA8OHY2vkw8P&#10;H/UXJzy68WVd7/Lv9/9Aw7IHH/K/iqnW1fVaLKeP6hhYtDC+vuvejHBfJfpbCU1y7t4/jAAAAAAA&#10;2tHcTQA0C+71KwK93/06rRSzXlhOv6uqLFu1RtfdtC19orwf7omUytFQ/U9Pp79Cztr0xjZd/+2M&#10;BEBQjZ7tDivpQaDSP7wganNX+nP9r7z9dtQXYZgZkJfNJISqHLn6jb+4jhoN4YeJH3z+WdRGtayX&#10;p9lz5rRUe3rk4/3pcyOo6fdUmwsyXo/4xkcf63qlrvQEyueXolEKquw5edxfnPDEpld0vWNfpU/4&#10;mOXstW/1oyNpj0WoILyjP33Cyop5/j9+laHzKs3plcbrhWE0CSQAAACA9jTn/rfu3rkMmgQis1JM&#10;AqDUQkA9tTp6T/yGbW/5ixLUzPblihkBcPK0v7ihL3/8UQdc2z740F+UUOiIEgthNT2AVRaMjuq6&#10;Dz7/nL8o4ePPD+r+LhbT2/z29l+JvlNBcpoPP/tcSt1dUpk3Xzr7+6Wzf0BGlkxKdd686BgqFcma&#10;Nm/z9h26bjnjeO3khBNTE/6ihNd37Y73P83Zb7+L66nHHtI8/EI0B0Clo1vWPvyoTK1dLT0LBuSJ&#10;V17zq9ap9vZG12C5FD9b/9FnzR8DKFQ7ZfGqFf7XsSNfXDT77YycmXECwC21NoomOQcAAACgPc25&#10;/61HcwDYCcdmI4BpUuwcAC0MqV+6ZrWu+3LGHAC3/rkXjwDYfTQ9eHQVSqE8t+kV/+uEoBK1W6pm&#10;j1hYMBFN7rdo6aS/KOH4xShorHSmT4R4NA4uo3Li6rd+lYQtH3xY39/Oa+QKxUrmWwBeeX9nvF4a&#10;+wjAyMQif1HC13/ejoPjNN/8WZuIcs+p9FEcj74UJQD8MrJspV+1TmCep4/v1hcCWb5urV8tNjQ1&#10;KU+/2Tyx8OSmTV7yrH6/GpZpjKAJ40kAeQ0gAAAA0I7So5025AcdDcs0gpbmJQpmwkr2HADLVkcJ&#10;gE3b3vYXJegEgA7UA9l9PH34uGvhxKQ8+Myz/tcJ9i0ArYxYWDQ1qet2dvf4ixJ+/Psfva/dw8P+&#10;ooTX3lWTy9WSMaeupScAtu/ao+tFd4yDumA0KJUzHznYaobsB8X0S1iNulD1qt3pSQxlvZnz4IXX&#10;35QjX1+RPcePyecXLsmpq9/IkYtfydlr1+Wh5zbG+/nR8fQkzrNbNieOq2iuyxUPPepXraPOow3+&#10;iyawTpuP4q19n8qJlMkXe/r7EvvybxSbtAAAAADQnubc/9ZtsBEGLUwCeD/FBF3q2fosUyuiBMCL&#10;b2z1FyWoYe2lTvUIQCD7TmS/BtB6e9deeTEjuVDo6NT7UOnM3t/RJUuiYysU9BD5NGpfe4cX+l8n&#10;PPzkk4m+O/NtegLg1e3RbPR1xfZ5pZL5FoCNb0ez8auS5srvf+o6xVLQ0qSBr3/0Sf1+2Tvm3qiT&#10;D4+lJ3Ge2/Karudfq8sfaD6hn2Xf6mBLUX8GcuX3xj2Tdh5tEiTal39/1Ez97A4AAAAA2kF69NSG&#10;7F3RIGwQgPwLpdTCCIAp8wjAxm3b/EUJKhArmqH6e0+c9Bc3pRIH+7/4wv86ITAjAKod2Y8sTJh3&#10;2aug9vyV9An7CoWiLFyyxP86YdGSiUSfnbqe/haAl9/eEc3fUCpJWCxKsdQhgwNDEgTRHeSg3Jn5&#10;CMCzm1/VdcvV9Nn9Pzl4yBxrIIcufOkvbujgmXMSlszM9qaf/FEKquzKmMfh6ZejtwDY2fFtWbp6&#10;jV+1TtHMFeGXTe+kP2bSyMdHojcXBIUwPh7d3qwkA2ptBKbPSAAAAAAA7WnOJQAaBR7/Zil3dPm7&#10;UGfZqigBsCFjDgAV1FZNYLc/4/lxX9bd67BU1IFdpSM9IFYWTS2Nj2/re+/7ixMKlYosXrPe/zoh&#10;1KMaTJ8FBTl76zu/Sp1GT4mvfzIagl/uzE4AfPnnX3Lw6yv+1wk3b/8lg4sWx/v2/Cvpr/hz/fj3&#10;PRlYEL02LyrmegvDeDTAx8fSEwCPvdh4DoCJFc0n67NCk9Dxy8LxxX7VTI8987RZ37xBQxX9tozZ&#10;HUUTFrPnUAAAAADwvzPn/rc+O8/3t15K1ewEwIp1D+i6G7emjwD43kkAHDh91l98X8JyNGS83MKk&#10;hWOLa0Hx8gfSg/tyzzxZ9uAj/tcJBe8O9+lvsxMAjTy/ORoyr551z0oAZDl4+qxU+3qT57PSIf/4&#10;FTM8+9orUmgy2mTX8fRRHI9v2KDr+a+snFy5yq9aJ6hEr9RLlkAnerKSQb5aMmF2A363REkREgAA&#10;AABAO5tz/1v3A4/GZfZGB6jX9mVRs7OrullzAKgEQKUaPau/51TrcwC0IixHiYVSNXsSwNHJaASA&#10;CtrmLRjyFydMrn9Ant7yhv917OJP6jWFUV/ZoeVnbswsAbDi4ceiPu/ozpwDII16Hn7xqigp45e1&#10;Tz3pV8+0Y89+Kdg3FDjH+dGRI37VhCc2mgkDi8nrcXJV9lsACg0TAFHZc+ywX72po5ev1q2vy/0k&#10;0vS6Df7G4rcAAAAAAGhHc+5/68mgo0EQMsul2pE9B8DyNVEC4KU33vQXJag5AKrVDl1392wnAKpR&#10;AqDcQgJg8dLaIwCd89LfBLB1/1559/BR/+vYK9t3mLZq5+LEzeaz0adZsjrqx3Il+zWArXjt/R1S&#10;MCMj3LLhjfQJFRvZcWBfvH5ogucPjqUnAB7fZBIAJjAOTR9Nrs4eARCauSIalaUtrG+9oSY1bPas&#10;f5ORDTMtASMAAAAAgLY25/637gcd/3bp6Mx+fdxSkwB4IeVOufKTiHR29Oi6u46nPz8+XaVyFDCq&#10;4DnL+LJaAiDrNXrHrt2QL37+3f86tmhqyrRVG15+/tYPfrWWPPpk9Kx6qdqp+2o2HLv8Ve182rve&#10;QUEee/ZFv2qmZza+rNdVCYCwEMr7x5onRpTHN0STAOpA23mDwNSq7EkA1aMc8X57Rb0msVXL1kbz&#10;UySO/98qjAAAAAAA2tqc+996XdDRrMxSsFPpyk4ATK5Zo+u+uDV9BED0CEB0p3738fQRAHf9LzLY&#10;gLGVEQDjy5frunom/kJBvrnd/KnyrGfmO3rm1fXZqRszGwHw1MvRHADVjk795oPZoPY/Olazf851&#10;8cATT/nVM/XMnx+vv/t0+msAH9/wUqJf7Bsslq5b61etUzSPdDQrp29c81ep86dqp6QSQ01GADQq&#10;rfzdNKtDAgAAAABoa3Puf+v+hHP/dilWsmfVnzRvAXj+tfQRANEkgBUdQKlXs6X55s+0N7vXK3fY&#10;1wBm7++ipdFrAG358Gh6IJumEJTj4Np+nv3uhl+tzte//CaXfvhFLtz6SX6Se/Lj3TsyviwaTdDK&#10;JICXfv9DJlasksMXv/IX1Yn3LVDD1NWz/EEcjHcNzJczX1/1V2nq3QOH4/Z2HU5/Fv+Jl8wjAF6Z&#10;WpM9AqBgRnQkS+3af/ylDf4qdT49+8XsB/8pRb1mUH0CAAAAaE9z7n/rcbCZ+fzyNAKfBiXeTiV7&#10;DoDJNdGEcy+9nj4CQN0Xt0P1P/jsc39xwtbd++T0NO6klzqqep+rndn7ax8BKJk7tg8+/5JfpSUq&#10;RVHr51p/H7+Wfnf6jfffd/raPB/vTLLXUS5lPgJw/MoVXbdrXr+/qE5tW25xrg/1SMBLG/3VGrr+&#10;9714vfcPp88B8OjG5AgAu83JFh4BKDQcAVDb50pvr79Knee3vG7qh83nAZitov8eSQAAAAAA7WzO&#10;/W/dBhzFGY8EaG09++q2oFT0d6HOqoce1s+Fv/hm+giAP1QCo1zRd5/3HDrmL04YX7lWHnsh+y6v&#10;VemKJhcMytnPh49OLEkc46IV2bPSN3Ltt9/q+k2VQxcu+lUTXnhzm6mbPBd2krxKV5fuqzRHrphn&#10;+8Ps82PvbNtJ6opqYsBiSQrlaDSAXT62bIW/akPFapRs2XMi/TGONY8/njg+m1Ra3MJ2gpQ5AHRf&#10;BaG/Sp0lq6JHU6J+qm9jxqXpSIHo/GU/OAIAAADgf2HOJgDcgOPfKDZYC0vpz9SrUGf1w49IEAby&#10;QkYCQN8xL0dB6J6M4ePzxhZJoYX5B6xSZ/R6QXUnPcvoksnEMRa7sx8baGTviROmv9R5UK+tK+rk&#10;xpFL6QmADdveruvvuN/DglTn9ejn19Oc/sa83i4s+YvqqNfwrX0k/fV/73/2qW5v4+vb/EV1eub3&#10;6bp7T6cnAFZ7CQAbOC9Z3kICoLPRCIBkuflPeqDdNzwc9WnTgH12S2iScgAAAADa05z733occKjn&#10;uRsEIbNdisWqvwt1lq9/SO/Phq3pwaOaai8sRXd2PzmU/gjAyJLoefhL32cNho9UuqMEQFDODogX&#10;TUYJgNp8CqHet+l65LnnnXZqyZhjX17wqya8uuMdXd8+h+/PIaDusDd/70Dk+FfRCICwkn1+1CiB&#10;Fze/7n+d8NkX53R73d3z/EV15g0O6br7z57xFyXYEQD+dTq+PHvERWjmdGheAvnuTkYCwOznf1WK&#10;JtEAAAAAoD3Nuf+txwHHf3RXs1jKDqgn167TdZ954zV/UcJv6s5uSQ07D+WDA4f8xQmTa6Ph2zv2&#10;7vcXNVTpsiMAsoeGj06ZBEBRBeFR4P7lje/8apmGxyf0un6Ae+hCegLg8Q2NJ8ezpVQty6/+Sp7j&#10;V76J62dRddY89oT/dcKWD6N5CdQIhCwLFo3rurvOnPQXJax+5JFoH71rdWJFCyMAKtEjHWnlxl/p&#10;aZv5w7OTAPDPb/PCCAAAAACgnc25/637k7fVByGzU+K70i0kAKZWRm8BePKll/1FCTdu/ylFPdld&#10;IDv2HPQXJyx/JBpVkBW4Wh19PXofii3MWTBi5gAohqGEYfRIwieH0h9JaKRYqQ1TVzPA2z47evGy&#10;XzVhy3vvS6Fala7efhmaWCQLJxZL/+iwdPZGx1CoVjLfAnDi668l1JPbZSc8VJsTGc/dP2fmJSgX&#10;ivJtxp310eXRWxR2nc4YAfDwo941FV27E62MAGj4FgC3BHLjrzv+agkLRsYarNdKmdmjNaF+w8Kc&#10;+ycFAAAAyI059791NZmZHTo+00CltRK1rd7HnmWZGQGw9b0P/UUJJ766GLe/c396AmDd08/qetV5&#10;ff6ihrr75kX7W8xOWIxMTOhgXd39t3357JYtfrVUaj6DUtFMVGcm17Pl+OUrfvWWVapqgr5QfvYX&#10;eE58dVkfQ1DITnioczk4MuZ/nbBl1yfx/l+7c9dfnLB4MkoA7DuTngBY9/iTup5/B32shTkAwlL2&#10;HABZIwAWjs40ATD9ouYZCM2bBgAAAAC0pzn3v/Ug8TozPwFgfm80MqDRd43WrSvqWeu//d1IOHTu&#10;giyYnNLvtk+z79TJuN0d+z/1Fyc8/Kx6vl4F1oHc+DM90FM6+np1u9WMSQuVBRN26H4xnhl/fPly&#10;v1qqiz/90LTvjl/+2q/esq6uLikUC/LzPX9J0pGvzVsACq2NAOjtm+9/nXDt7j3pHRrQcy9kGRpe&#10;oNv8+MQJf1HCmieeMP2cvKbGlmb3dePXANaKSt788Hf6SIUFixfVrTdbJUq+eN+TAAAAAADa2pz7&#10;33ocbMzma80yynv7D/i7MSNb39sRt7ljX3qbqx95LK678Z23/MV1ugfm67qlFh5ZGF60WNfVw/9N&#10;YqTc3ZU58Z7r05On9az/Ogh03gGvyumr1/3qLSup198Vi/KjpGcAjlyyCYDsS1gfX7kyreNr5kf1&#10;6IN6hWChIB8cPuIvTohfA6j7uJYkWbws+xGAYpMRAG7QfSu9i2Th4ug8/7vFHpe6lkgAAAAAAO1s&#10;zv1vve6u439QBsdG/N2YkQUj0Z3jICzKO7v2+osTlq5/IN7+6GT2Xemuvn5dt5VZ8eeZyeESfRkU&#10;5OofWS/fq9n07rteP9UCwXPfXvOrtyzoUJPfBZlzANi3AKiSRsXItt7OT9Mfu2jFZ2fPxu3tOnPa&#10;X5yw9nEzB0Apql80b10YX7HUr1rHvi0irWQ9JjEyOlq3zr9ZwgJzAAAAAADtbM79b90GG/rd5pnD&#10;+mepBAU5+c23/q5My6adO502Q3k7IwGw6jEzAkAP0Q/8xXXmmWHppRYmAZw/0mh2+KIcPP+lX7Wp&#10;leb59kbn4OTVb/zqLVOvACwERckaQ3Dqmyvx9tLoBEAxGp0wNDXhL562sWUr4+3uOXPWX5yw7pno&#10;EQC/j0YnJ/2qdcqZrwEsyA8ZIwCGx2YzAdDsERl3edTPAAAAANrTnPvfug04ahMB/svFBG8d3d3y&#10;/b2MiKuJ899el1Kl22k3kO17dvvVEtY9E00CaAOv01fSg+r5TrCXZf7ISP1xFgry2o73/KpNdQ4P&#10;161vy9lrMx8BUK5UdJ/f8hd4Dl82IwCC7OSIeqQgqquOcYe/uGWvf/CeOcbonHx0Kn0EwPrnno73&#10;0e2fsaXL/Kp13DcsuNt0y/fpcxVKvxlx0qjURn/UtzuzEsR/KwAAAADa05z733p94NFamfmjAyqw&#10;iYKkrvkDcunnrMHpSR8dOiLFzs5ae0G0L/tOHverJry4ZauuH016GMjrGYHr6IopXb/aPc9fVGex&#10;eY2dH/w9/fIrftWmSt1q0kF3ffNzUJDv/k6fNDFN57w+3UaWy7/8Ys5La5MAuud/24cf+1UyPfXC&#10;C1Iyz/5Ho08COfO9mhGguQ1vvp7Ytn0N4ENPPe5XrdMxL3qkI61kGV+2vG6dGZUGozwalZAEAAAA&#10;ANDW5tz/1m0Q1WpQklq8ydmaFR3wmfphZ1Ve2bpNbmXEuMcuXJJVDz5c15YtTz77nFz99Xf5VUTP&#10;eP+D/CM/mXWv//GnTKxcY+pGw6p7Bgfku9vRe9/VOwF+uP23fk5evXdAzQY/sGBc1yt3dsl3t2tv&#10;DVB1vpd/4ufFL33/gwyODkf9GNaCUlVGFy+OZ99X+6XCWzVxnvpZff5h2rh86zsplqNguFF5d9cu&#10;XU/NKKDWU+18f/cfPYJC/fzjPyI3b9+VW3fv6f2z7V7/9U8J1asFg0A+Px0Nr79x+x+5ceeeXL99&#10;R777645cvxsdy8Ytm+PtHb18WW/n6h939ZsYvvz+plz7JZrP4OiXX0qhVKy7XiZXrZGDZ8+bLTf2&#10;0z8i732yWyrqzQT6/AdSVBMnqp/DgrzxQTSK48d7It/++Zd8+9dt3X/qmNTlsWR5lJTxy/DYhBz7&#10;8pJ8f0/k6i8/yTc//ypf//KzXP/tV1Hz+n996wcpq0chGqzrlvfMmyRumf65dad2nk9cvCS9850k&#10;wn39vTT7G2n8PQAAAID2NOf+t35/gczMSrPRA0GxJF29vdIzPCi9gwPSNW+elDpU4BYFRtF6jYOk&#10;RsXfjn3MoeEr1/R30fwAhdAMcbclKMYz1auZ/tV+FsJAiqVSov9U+367us3AthfqEQh6+zpZoF4z&#10;WNXrRes2PzZVV29bvyHAS9qo7/zzqCbKi7ebXuw+F01yxD+GpkUdg79d9bsK6nWSoMGIBqcUi9Ew&#10;d709b1h/XWnlWNw2nCRT9F1G+xml5T6ZxaImt1SfAAAAANrTnPvfemiCpsDMqP5fFfXe9drP9pV3&#10;tVff3XfxA1NT6gLWlKL7xNT3A0D/97TSWt1af0y3/r9V9HnRx9/gvLijPXTQn74/6piKie/S60+r&#10;2CSCWxq91jIrydCg1LX7XxYSAAAAAEBbm3P/W7d3xac/CeD0g6lmJTCvO6uVWsA5swCsQcA6W8Xc&#10;wa/7vq4Pa8kDVfx11O/ud3X93zBRYQPu9L4P9JsOkt8l2ndHLTTcTgslYz3Vrgr4646rQYnqRMek&#10;1kv2lTqW5o9H2BL1pzk3at9sHzXoi+bFJMPUujqhMd2kzCwWO5KCBAAAAADQtubc/9ajgCN6fr0u&#10;CJlOyQgI505JD64pMyt+AJ34PfXaafF8pLbx3xX/OO+nBCQAAAAAgLY25/63Xhd0NAhE5nZJCyDT&#10;lkVltvvjvtprNch174C3Y2n1OO63v9qlTON43RIUSQAAAAAA7WzO/W/dDzoalbkZhLVxAHxfpfXj&#10;mpvnrd1L6/1vy0zPAyMAAAAAgPY25/637gcd/0mZ4R3RxmX6ARlljpRZvU6c8m+1O8sl1PMXBP6f&#10;LAAAAIA2MUcTAMG0Zsf//1nmQiLhPvcx9+f43y0zvdPfrITm1YcAAAAA2tOc+9+6H3RQ/qPyrwbj&#10;95komGOl9QkFp19mO6ivKyn7G5i3HwAAAABoT3Puf+u1YCNfQWNW+dcDv1aLCRDbZn8os18aJQEC&#10;RgAAAAAA7W7O/W+9LvD4f1daTGw0CsL+XwfeLfbLv1Ga9PX/6zKDYy4Wy/oTAAAAQHuac/9bt4Fg&#10;EJrPGQYr/4vSDvMW/L9LENxvn97v+nXlP0pUzPp+z0IpMgIAAAAAaGdz7n/rNtgoVUr/WTD7r24n&#10;M5CbrYByZu1Ex55cl8cvWiv/6nXTTsVew7wGEAAAAGhrc+5/6zboiEYARHccKbNfaoF/o2C/2ff3&#10;W/6NNinTLplJqcYlNKNyAAAAALSnOfe/9bq7qvrd4+rnoKXAxa4ffdp1/60yWwHtbLUzu6XuXFDm&#10;bmnhbye7kAAAAAAA2tmc+9+6CjCCsCRBKQo6ojkA1EiAUAqBvTNtAmYzK3ktgE67cx1933B4uxsc&#10;6Z8b1Pl/XWb3eOO5ENKCTrXMLJ9xoiHlXM24zemWtGOcpVJ/LI2POS6t9P99FAAAAADtac79b10H&#10;GXUBeZPSYFlYCCTUn+q1ZWoEgBo5EEgYlPRoAhVMBWEoYSGUsBglFcKglhgIg0AvVz/biQh14sEk&#10;H9Ty2vYaB2JB6O5f4zrRfjnrePXU/jdcJ/HZKDj89wPARseU2I/pbjfuU9vf9XX8/qnV9/ux8fpR&#10;aWFESOL81krDfv4PSsPtNj2+Juu2WL/VAgAAAKA9zbn/rS8MyjIaBrK4u1N6u6rSXypKf7kofcWi&#10;DFQq0tdRknnlovSERZlXDKVSDKUYBvr5ZBXwq+C99nx7ffBy/yWj3VkOtv79knE87VzmXF/fX2mY&#10;DPg3S5P+BQAAANCe5t7/1q9dE/n7XvTzn3+KiPn5779Fbv8lcld9/inyy08iv/8u8usvcvenH+TP&#10;72/JX9//IL/duiU/Xr8hP9+8IT9evy7f3/xWbn57TW58841cv3pVLn95US5fuiSXL1yUi19ekPOn&#10;z8qZU6fk7KmTcvzoYTl29IgcO3JIjn7+mXx28FM5dviQHDtyWA4d/Ez279snnx44IAcO7JP9+/fJ&#10;R7s+ki1bXpcNL78iTz39jDz8yKPy2BNPydoH1snk1FKZnFwqU5NLZHLJpExOLJHFixbJwoUjMjIy&#10;Kj1dXVIulaR/Xp8MDQ3K/P4+6ezolFJQkmIxuqv9nwd8GWX6+9PCHXdKm5f6BNG1ry8l/mQBAAAA&#10;tIe5lwAAAAAAAADTRgIAAAAAAIAcIAEAAAAAAEAOkAAAAAAAACAHSAAAAAAAAJADJAAAAAAAAMgB&#10;EgAAAAAAAOQACQAAAAAAAHKABAAAAAAAADlAAgAAAAAAgBwgAQAAAAAAQA6QAAAAAAAAIAdIAAAA&#10;AAAAkAMkAAAAAAAAyAESAAAAAAAA5AAJAAAAAAAAcoAEAAAAAAAAOUACAAAAAACAHCABAAAAAABA&#10;DpAAAAAAAAAgB0gAAAAAAACQAyQAAAAAAADIARIAAAAAAADkAAkAAAAAAABygAQAAAAAAAA5QAIA&#10;AAAAAIAcIAEAAAAAAEAOkAAAAAAAACAHSAAAAAAAAJADJAAAAAAAAMgBEgAAAAAAAOQACQAAAAAA&#10;AHKABAAAAAAAADlAAgAAAAAAgBwgAQAAAAAAQA6QAAAAAAAAIAdIAAAAAAAAkAMkAAAAAAAAyAES&#10;AAAAAAAA5AAJAAAAAAAAcoAEAAAAAAAAOUACAAAAAACAHCABAAAAAABADpAAAAAAAAAgB0gAAAAA&#10;AACQAyQAAAAAAADIARIAAAAAAADkAAkAAAAAAABygAQAAAAAAAA5QAIAAAAAAIAcIAEAAAAAAEAO&#10;kAAAAAAAACAHSAAAAAAAAJADJAAAAAAAAMgBEgAAAAAAAOQACQAAAAAAAHKABAAAAAAAADlAAgAA&#10;AAAAgBwgAQAAAAAAQA6QAAAAAAAAIAdIAAAAAAAAkAMkAAAAAAAAyAESAAAAAAAA5AAJAAAAAAAA&#10;coAEAAAAAAAAOUACAAAAAACAHCABAAAAAABADpAAAAAAAAAgB0gAAAAAAACQAyQAAAAAAADIARIA&#10;AAAAAADkAAkAAAAAAABygAQAAAAAAAA5QAIAAAAAAIAcIAEAAAAAAEAOkAAAAAAAACAHSAAAAAAA&#10;AJADJAAAAAAAAMgBEgAAAAAAAOQACQAAAAAAAHKABAAAAAAAADlAAgAAAAAAgBwgAQAAAAAAQA6Q&#10;AAAAAAAAIAdIAAAAAAAAkAMkAAAAAAAAyAESAAAAAAAA5AAJAAAAAAAAcoAEAAAAAAAAOUACAAAA&#10;AACAHCABAAAAAABADpAAAAAAAAAgB0gAAAAAAACQAyQAAAAAAADIARIAAAAAAADkAAkAAAAAAABy&#10;gAQAAAAAAAA5QAIAAAAAAIAcIAEAAAAAAEAOkAAAAAAAACAHSAAAAAAAAJADJAAAAAAAAMgBEgAA&#10;AAAAAOQACQAAAAAAAHKABAAAAAAAADlAAgAAAAAAgBwgAQAAAAAAQA6QAAAAAAAAIAdIAAAAAAAA&#10;kAMkAAAAAAAAyAESAAAAAAAA5AAJAAAAAAAAcoAEAAAAAAAAOUACAAAAAACAHCABAAAAAABADpAA&#10;AAAAAAAgB0gAAAAAAACQAyQAAAAAAADIARIAAAAAAADkAAkAAAAAAABygAQAAAAAAAA5QAIAAAAA&#10;AIAcIAEAAAAAAEAOkAAAAAAAACAHSAAAAAAAAJADJAAAAAAAAMgBEgAAAAAAAOQACQAAAAAAAHKA&#10;BAAAAAAAADlAAgAAAAAAgBwgAQAAAAAAQA6QAAAAAAAAIAdIAAAAAAAAkAMkAAAAAAAAyAESAAAA&#10;AAAA5AAJAAAAAAAAcoAEAAAAAAAAOUACAAAAAACAHCABAAAAAABADpAAAAAAAAAgB0gAAAAAAACQ&#10;AyQAAAAAAADIARIAAAAAAADkAAkAAAAAAABygAQAAAAAAAA5QAIAAAAAAIAcIAEAAAAAAEAOkAAA&#10;AAAAACAHSAAAAAAAAJADJAAAAAAAAMgBEgAAAAAAAOQACQAAAAAAAHKABAAAAAAAADlAAgAAAAAA&#10;gBwgAQAAAAAAQA6QAAAAAAAAIAdIAAAAAAAAkAMkAAAAAAAAyAESAAAAAAAA5AAJAAAAAAAAcoAE&#10;AAAAAAAAOUACAAAAAACAHCABAAAAAABADpAAAAAAAAAgB0gAAAAAAACQAyQAAAAAAADIARIAAAAA&#10;AADkAAkAAAAAAABygAQAAAAAAAA5QAIAAAAAAIAcIAEAAAAAAEAOkAAAAAAAACAHSAAAAAAAAJAD&#10;JAAAAAAAAMgBEgAAAAAAAOQACQAAAAAAAHKABAAAAAAAADlAAgAAAAAAgBwgAQAAAAAAQA6QAAAA&#10;AAAAIAdIAAAAAAAAkAMkAAAAAAAAyAESAAAAAAAA5AAJAAAAAAAAcoAEAAAAAAAAOUACAAAAAACA&#10;HCABAAAAAABADpAAAAAAAAAgB0gAAAAAAACQAyQAAAAAAADIARIAAAAAAADkAAkAAAAAAABygAQA&#10;AAAAAAA5QAIAAAAAAIAcIAEAAAAAAEAOkAAAAAAAACAHSAAAAAAAAJADJAAAAAAAAMgBEgAAAAAA&#10;AOQACQAAAAAAAHKABAAAAAAAADlAAgAAAAAAgBwgAQAAAAAAQA6QAAAAAAAAIAdIAAAAAAAAkAMk&#10;AAAAAAAAyAESAAAAAAAA5AAJAAAAAAAAcoAEAAAAAAAAOUACAAAAAACAHCABAAAAAABADpAAAAAA&#10;AAAgB0gAAAAAAACQAyQAAAAAAADIARIAAAAAAADkAAkAAAAAAABygAQAAAAAAAA5QAIAAAAAAIAc&#10;IAEAAAAAAEAOkAAAAAAAACAHSAAAAAAAAJADJAAAAAAAAMgBEgAAAAAAAOQACQAAAAAAAHKABAAA&#10;AAAAADlAAgAAAAAAgBwgAQAAAAAAQA6QAAAAAAAAIAdIAAAAAAAAkAMkAAAAAAAAyAESAAAAAAAA&#10;5AAJAAAAAAAAcoAEAAAAAAAAOUACAAAAAACAHCABAAAAAABADpAAAAAAAAAgB0gAAAAAAACQAyQA&#10;AAAAAADIARIAAAAAAADkAAkAAAAAAABygAQAAAAAAAA5QAIAAAAAAIAcIAEAAAAAAEAOkAAAAAAA&#10;ACAHSAAAAAAAAJADJAAAAAAAAMgBEgAAAAAAAOQACQAAAAAAAHKABAAAAAAAADlAAgAAAAAAgBwg&#10;AQAAAAAAQA6QAAAAAAAAIAdIAAAAAAAAkAMkAAAAAAAAyAESAAAAAAAA5AAJAAAAAAAAcoAEAAAA&#10;AAAAOUACAAAAAACAHCABAAAAAABADpAAAAAAAAAgB0gAAAAAAACQAyQAAAAAAADIARIAAAAAAADk&#10;AAkAAAAAAABygAQAAAAAAAA5QAIAAAAAAIAcIAEAAAAAAEAOkAAAAAAAACAHSAAAAAAAAJADJAAA&#10;AAAAAMgBEgAAAAAAAOQACQAAAAAAAHLg/wBmsG2Bt547TwAAAABJRU5ErkJgglBLAwQKAAAAAAAA&#10;ACEAnnllgMNkAQDDZAEAFgAAAGRycy9tZWRpYS9oZHBob3RvMS53ZHBJSbwBCAAAAAkAAbwBABAA&#10;AAB6AAAAArwEAAEAAAAAAAAABLwEAAEAAAAAAAAAgLwEAAEAAAAABAAAgbwEAAEAAAAABAAAgrwL&#10;AAEAAAAAAMBCg7wLAAEAAAAAAMBCwLwEAAEAAACKAAAAwbwEAAEAAAA5ZAEAAAAAACTD3W8DTv5L&#10;sYU9d3aNyQxXTVBIT1RPABHEwHED/wP/ADADEBAQEBAQcADCA2NsIEhIwwVFQAABAAAAkgJl/wQb&#10;BKQGb/8H3QhpCjX/C74MTQ4s/w+5EmkjtkoFS+FNrVjBeSJ6QnvehlKjh6aKqDuy8c/S0FXSmOIX&#10;+wABB577AAEOYPsAAQ90+wABFK37AAEgcfsAASWB+wABJlz7AAEq0fsAATT++wABPUD7AAE+JvsA&#10;AULV+wABTab7AAFT6vsAAVRw+wABVnX/+wABWB77AAFYn/sAAVpn//sAAVvt+wABXGj7AAFeFv/7&#10;AAFfifsAAWAR+wABYdT/AARCgAABAAABAd5AECMAoADgAACAACgQBBgQgiZaO41ut0q9ZXu7YGpb&#10;u2yXyuoLu3V/E+u6qvq6rvkFBf9OnSN/V9B7q75Qa/q+vqvu8PD+zrq76+r+uBQYPHUCvoNBwdx7&#10;p08NBw8A7guD+676UHqBdVB+r6qDB6qquq6DA/grp8r+r5A/oHquv+fKBwLld4UHurq68FAAAAEC&#10;BCCIMAEMAEAAAAAAAAAAAAAAAAAAAAAAAAAAAAAAAAAAAAAAAAAAAAAAYwQAAAAAAAAAAAAAAAAA&#10;ABJApD2uMIUjEK4Z4nscDy4QoQVCnDefVGTjk+IYjjUhKOBtcYjsUaSjw1IcuKRrhGhRkMaQVGL3&#10;ASA5ccrQgiOJEIwBWCQoI5DpIMmeXJGfMMSDUIgY5izAVJJILWSR04gnHJygRExCY5JBpJ6YEw4m&#10;FzFOIJwyD8w9JbGIEOSY046RPlDWYbOLkCNMKnETpkXjUomSIQVjAWMJZlEFgEzVKFQnKQA6cTIA&#10;ImCExDQPyIvmEzAKco2TPOHnjweLMwxkyQBos2NDAA5444eYIKUwabOYEXjCLDBWWYAJQ8wYECDE&#10;UWb5qpxxmABzwEI4ASCDyDBTkEgRLkw0CA3kgBpRokVAhZckX5h8kwszZxMkwLGSGDyMiBBibgp4&#10;82oEV4wPFmzYgbLBxGTEzM2DNEeQybGAMQxEDNZISYCTaAhjMCdIEL5VFzSQZ0ObMyWgKROMgQuk&#10;/IIEbuyjUJxMZ8hlidIbmTJmMCDnigYi8z5hGBkAiSNjM6DdnkgQjYqZQRCJLuyacmaF4PFHzyPH&#10;mCPPQDhxyAAAAQMJ+AlkiEiCEkiISSIIiASI0QQoStREZEQAWLkKAEoLFV5DWiCIgAs9IAARERUA&#10;kRhIASRXRGoWWIIABJIiLUQRREE4kkus2uIGPT8byTSvyJ/izmRlLPvDluNIR1plP2/f+T45VPHv&#10;ekMq/pIIr7864HVLe0PXqgyaVOXpct/pa8SDPpKbX6+LvzRZfb/KpElTQ7ZSt6kk/gezpkSzoag/&#10;myyiCfXP9QpSt0rySJUjclaUtMntyLjtAMltTRPkrDkQlBCmhgf5ClBIdrWpTpOMVK7qVCtF/SJn&#10;FWZVJLJSHwd9X97kvQl3qzqSlazzfpZVITIqhfZK1JisyTkO79Nz5bSacunqATZtyhyTp99hcQk8&#10;vtMtcoK+brCSRaAMvSsz5CQF8lImP1ncbUMpdzzLPHR4myQVRHzg9b9Z/q1n2WDrGaKEqErPvQQm&#10;bPLfS9CTprUnUkLmlXbnwHuSohBC9K9TNvSkL475JH2JWszefp+0QRbKmlLBtk+TVqpJZSdKkpJU&#10;n3eSy+fZxqxELXT+IRpX5dbeoS5K6LLLOIr6UjWlK5l0pPaSqStNOgrrVJxLQgAAAQneIBAjAAAB&#10;wAABAAAgQCgwcAQJHRerdo7t6vct7luqu+uuq+/r+vq+q6q/p19Kr+l9fddKv+vqoKBILjer6dOg&#10;V8Cf0Fdd0+qC++Ao19fX2CoGDho76+BurVB4PXSpeFxX3goLqo9/Suqqvu++uqr7unzpVduulvVV&#10;d8vBVfO5OV3z5wXAAAABCgQggAAAAAAAAAAAAAAAAAAAAAAAAAAAAAAAAAAAAAAAAAAAAAAAAAAM&#10;AQAAAAAAAAAAAAC2AAAAAACMVyXqiYS0YiUO7oWM7qjgqOk0IcVRjPLjiFxhNQo+EMmFIufmhCmV&#10;wyBTg/dCxLLnwiDJssRolEAlEiOYIQmGs+NERcFyyUUI4QZYLkoosI5o82cQyZng8AMCkwSQBwkm&#10;KzHJQ6SAuUIp8xyBJ5CMDQiM7DnkeLMkCPI1QhgbDg0sm4CdgaxxMBJMWswonGzCJxM7IgJgSEkD&#10;JhpLvSqaSAVnJIEaV5IZHpx85SatMGTs6BidLNmhkxDAkrSSBwockjKmCJknETlIFacklKTZBHTg&#10;gYrnZSzkoLNIM5LUJyUTJynBDkGKSgczKNAkghaSAQkkdJMMeRpzePTxR8znGcs8gZiIs4aA4Jww&#10;xLB4DpiIyZws4YaWBgNLFwZEkg4UDhRI9B5njiHjJBziMigAwrESGZMQPFg8QcAGUVGbHDzxxocG&#10;eMgBGAFgGYwMt8zm7xpQseRnKNic2IZQa54ohpZM6bEkWaAgR44GXGEJQMRCCfPTSzyiK8o0BqSS&#10;ZCtjIlzZZIrgkynz5CHAAAABC0PYIiBCAIEFEIEAhUKEEEIUoQpESIEIIKIKEAAqKRIkQhQFIiyE&#10;RAAhJYQAUQgohIggpZJCSxCUJECDEliEliELQIQIEEJIgAQktkF+dcXoZ8QkM+wjx529MuDT/TJC&#10;3/AmhGdOXJZ+uRG1xXXpJMTKxGB///AzqRkf7f1Mjrjv8revin/EaEZNst9VZfIfMjuZZzTL9I1M&#10;jfGCZTfNF7Qu/MD0rbh1c25d6W078mf9vc/n0xIBQNladarSlorTadJ317Xna+106LVaKQlKdfVr&#10;rbT69SrveAurqSV5f079b9SLYuTI6Tf7oVRvVnepUu58fooUbX3BzXbaPI7vt+1SwNrSmUHPBK1p&#10;5QUXRzbLSg8CUlp3qVqV6hzSNctLnz+rk/rJzvm29DuQta0ELpZv1EZKpKknWJckrMI7StvMZqVS&#10;LeLCslqrLWpbr1Vq9fW9bpeJOTPrHbRJf7XpO+SgZ5/vXGCvO5J6AAABEd4gECcAQABAAAEACBAh&#10;hBgoY4lMzrerSV9rd7m7t6m5uV/XXfPgJB306+gJBOrX1AlfdPnWFW+uBP6++r7gXVX9cCvrr6+l&#10;QYH9PlX9Pqg/Bg9310v6fV4e76qurq6roy/pVQYPX9D6r+lA/pdV9dVdVdf8oFB4HAuAYPH11V91&#10;4X9Vf13VfwAAAAESAhCAYAAAADAYAAAAAAAAAAAAAAAAAAABCAAAAAAAAAAAAAAAAAAAAACiBgMA&#10;QAAAAAAAAAEKIssAAAAAARi/Ko5AUIUINk+IUEjA+4UWSiSYG+yy1kgTJg9nigeE2JjOEGxSOGGx&#10;EZkJs4IOM8B48GIyoEgaTAOMxeBniQdJGZsxZuFA8Bo8FGzZkzYDEYHSENTQyOI5MRiAZEmKMrhM&#10;eNBw0hEcYMyweAyQc8jxAMmMHDzU0cDJhjxRkxkyYmYGh48HmQnOIwMhlCiniDhJtYCyGsTOGnAO&#10;MHiDxpkQBB4ozYGSDkLGSFwcKMQKgHizhhkYAYFJpyeNMNmmMmZwIQ4JmhUY2HBmKwcPMRMQxZ5D&#10;ExwQQyYmDyEggRDoTEjwHjThoOFHSZ4oEyZ489Mrg4WBOPmHEjQ5ExidkNgcmcacLMpI4zsGQrJi&#10;JMwimnmcKNqcyQcG8ZjUHCQAkC9AnS1KBTBnCnOWOIckyKkmFYkkV5gzU2cShyYg2EhBpKI5CHhy&#10;vIiaSgWS1+SIGyQCqcpCK4c+BgkghWSTAfIO+kxPLEPyIh6B0IzxhCHBkUAyfNiI4iEGBsEYuV4j&#10;B4w4jwEMVmIwBiUAAAABEyD4DCikQipqECFAiBAwEKEEFISARRYKEoEEFIhIgiIERAgKEoEFEIhA&#10;hJEFiEkkAAERCCBgAKEEEEECAAUiEEEFRAmDNeRdQEyIwqLjpeLl1NkHfaZLzWkZT6Rrzb9Tn+i6&#10;/rXurPsI1hp9nyGUMeH+/pHPybNGUl5FmLcz401Zl5W/0+WHakIaGuLxoHr0qc2vyXE3Jy30o0Cg&#10;FZuU8+XbnF9zsRTtkYORuX1qJ+0k6ZWVaoOkq1Sqd3qtTRnyKVWkRP+UkENkXO1JVKlz5dN69m/w&#10;0zoSKkpMfJEKXdCVqnoKl/X6yH+S/RyTIoAKy97+1PV0PkqKfVDNdqgKZU05ylNxqp9t59ltfr/X&#10;zSWpzOIgDhkBsQNKj90gvY+JZZ57lKaV6TpT11/lmSudotS21ebdLWUuWXsIghaWK6RBFbKjqav9&#10;qmb8ihKSHJZupzSNK+nXrXnfpTSUmJNVWlSTwE+R6q0mzffoINIusKY/pbzLZbH3M3Sva19d1Srz&#10;vqFZ+yzXAAABGd4wECMAYABAIAHAAAgYBAAhBGimdact6JLXOmVb1du3buCout7mput1cCUq76gq&#10;uqB/y64MC5wUHurqgcH7q3Vf84KD/0vu+q6+VV8+vrpX9UGDd9XUDgXXXcHrqqBdBuqrvlVQP6+n&#10;XVV3306X3hg9X3QYH9fB4Fhcf19VB+r+ld87spV1/S/pAqAAAAEaBCCAAAAAAAAAAAAAAAAAAAAA&#10;AAAAAAAAGAAAAAAAAAAAAAAAAAAAAAGgAAAAAAAAAAAAABgIAAAAAI/iUcga4xKRxDa4e4Rk+7hE&#10;jnXHniUaeEY4QOOJBJTJQlhBRKLMC+CUJg2SzAnvS4C4SIZOYkYDiyw1LiQDhJmxocHEZDzhR404&#10;YAZJYEHDxKEZtQuQjYgaFRCE4E4+RELmxJRIyE88J4o0KyvExkGMREYseRCJEwTQM3YYhBweOMkJ&#10;GCDngMTjMsAyEoynnJkAICcbOE4xA5qxRLBSipEWbOIKcRGzdFA2KQlNzMBx4swA4kZLAwgyRMHi&#10;TILMZMGSBxA4eeMOHmAgjxhsDBmhccgHmJxMDY8aaJ0CNkqBHTRKTEmxDmeaCxpwowYmZU4yJOQh&#10;SQAylEOgMA4UYFOeIBgUEwQuYECQIZ4ozNmweJPQcLMRgQ5Zqwx5AGSxxCcAnDIEPOZgBZ4w8Bwk&#10;wJrATTxZ488WDA1MgnHiTIk5hJ8zJmhJg8YYRCQ4jBDBgwQBwAkELSBB5KGSAHphUpYOWroGRsqd&#10;RFF40nZC0gSBJGBJS5JALnZKCmFmTKPEmRBOJASRkgYjJG1sQjQgZEsBJbI6ZCbMc5JERxMMZAtJ&#10;zAAAARsh7AkKKSIEIgAQhFSAACCCkUARFhAIWiLJFIhIhJClCElkADoiySSyAACCCCIgQgCBCSyI&#10;AEJLRAiAAkUEBakRZJdPyXHJTxGczQjzeXDvz7N9Nu9wgieRcQhGWB7cXEYR51I+DAso80LEb0zr&#10;e9QjK2NOWeZ8sgK5KeRbs3zvKhEaEZBWGRmTbFp+IXYCU0nEE33c/fCOS/lAOwjMjZ/VLOVJy7fT&#10;NfJleeSXdpeTfEHYX6ZLOTTlUyNDMknJJq3Ev5Tr9xRpH9/yMtuVeXNRSM0/Bm/GUMvTIsU2Xly9&#10;cbfBeFMP0a/AbZO8PwSsI/2fJkj6DhFhZb/YjO/4VBMogUwNZ1IbTE8JIU28y9IecpfLkZVv0WXA&#10;kydsReWX90/UMjJ15Ml5JfJMWpjaZ/zy1XkzZu5ko5GbKYzI2fSP8MnmIKw/0jWdWkcjHgck3uWT&#10;z+f6Xflgrs4A1774p/2/nlTJG3KkNIbEavPl7lPi60mPSYXfyf8ZpSLKR7fBnnc9wVpdMf9CIoAA&#10;AAEh3iAQJwBgAEAAgIAGCAEEAxAiGgJBYVYCQXs1bCQUIDCH2EwyEkITIZ4SV4UVplJu40rVW2Ej&#10;IQSETWE+SEysKBGYSLqC2kt+EgugXbk7YWGNFvQUNSqDB5X1MJCgQExAJBAbBA+CIoEgCR1ggcBE&#10;SCP11QWGUfxAOAIH6AuwWxkBAhJgjjgk7AmsGCDgCJaCQvYoQmAgIQQwNruwQRQPgQ4mAeDLBA+0&#10;kPsAwiAgJ9zCwoEBMwWGsEEAIgQR3sEA8ENQI4jIQrAgULhJg0aeBcC1fSzdpLpGS0ByNKPAwYAE&#10;MACUMmYDowwTVwiMBICMEFehuYU4xoIECQPvMCshEsQiVxSI32i8IxG/qmgM10TUozbskrDYAAAQ&#10;IACDAHCAUCDCKsERkJAdhCTCCMETMvrRwM920Kh8lHdCFBAx7fF7WIUohJ0OfaecUzsFCaGAABAw&#10;CFVYQ2SwgYESDP8IYgjVCSUB+YQQmMC4qypWSoqUqNVu9c/8t/sYYxfI9KPuvODkzxzmAwACBAAQ&#10;oYcMAOWmwYLI6sg2iOYFz9mmedRv/dyI+U8ucTtGeMFJx0eLVvER7Rjrl4AABAwAhQLDBP8IQbbq&#10;v28jzGU+FWSHycPvUxbpzS5o8AcqhSb9o5QK9UpIOdp4rJcTAQABAwAIUAIACMiYRBQhSCMI3l6W&#10;EDqXYQObNJcH0UOfIqrTulYfFf7o9P9jGJnx5VifmmoPXwAACAACDGOAHAGETgJA4S4Wk/NjnCBk&#10;ER4zjkmEAm+nYycwEADc3gyXwkrtu6fM+sChBECDFgAEAEYSIzDQVvhDCAYIXhGewdBCeEYFmyPQ&#10;QYixlWxHGqBC87aEIP7Sv4YSRhAAQAFABqZwKOc0lhLoEp4Te2IGwOwcAMIOz2rvp/Wz1qlnGHLg&#10;AQAAAAABIgACIIAEAAIAAAAAAAAAAAAAAAAAAAAAAAYAMAGAAAAAAAAAAAAAAAAAQCAEAAAAAAAA&#10;AAADQAAAAAAEcQqEDCioURCAjg4RCscaEICOLFAg+vYI5EEkRhJAfEQYSBEEgxhAxBFA+IIQMIhG&#10;EC5hMIIAMBRIxRDDhFosMg6GCBCCEDCEjhYYQMQQQZBDjRGGKMkrxBPfhhAiCEj6CMEyEEDQSWTO&#10;QQhWrt8LJvaMCRgR81AsUDNWU0X8ZAEB7UUymUy7jRdLxDJV+1FkLg19JBYECThaYSKgCLgYIASY&#10;CA4MENSGEGhAV9xP/4Akf65ACWxLhcmqYQABJv4nKb3L2TLL0PYWEosLCU9PDU0JdBree7muhLrp&#10;5757o0ke2uApYLSUkEh6aHpJqLLje8YsQoSiNGQGEAjFAT2CPIEaQlCAQDQi6j1pb4CITz5wiChD&#10;LoangQeEjPKlP7LhHlCNKaAqCgRZBpQ09AGfbe7QhajCQINDxralpK0TRiQF48MYfsgoUjZw0gQt&#10;uloQWnrGUJPGPZEDARoKYAAAARsZYAAADACYb0AAAAzWulRurZe70mhVk2u8XljaB6MfOiq2qLGb&#10;TR0m9gAAAED2AAAAaNpoAAADwAAAAAAB8gi9PDOUCYnBDfmWPWBWggOCnCCwu+gazdtTPuMQkQ5l&#10;iTPFqJg+wgkEAcEFxVbBuN8ewOCCx4eCBWgNoFMECdZ+bF9lxNzbmZiRu3BYQLNjYQD2A9gNwgC7&#10;eYXG9hCMeCBrori7F+1ZW8sSYDFxWjo8JHAUBuNC1BCobCBufrLWXmSWoZ1QQa8s7tSSbtPTqKMY&#10;dYo+lQPVdnCCvJslfWVCIF8IzFwaJJ+oa7B5kOfZVDGxI0blr7VA3XswQTzv75M2oMQAW4XiKPQb&#10;cwS1o3wsAqqd0eJxCLTJs/O/wr8ZRaiZ21Ph71a4y2h1oTzQ8fI8kRgD1LFlaNxthNXQACFQ9q4e&#10;FG1WRlcYdMGn7iU0rYKAgIMhIDc8nRNRwghgkJRM501ZagEaJGiBuQIAAAAAAAABCDAAAAAAABIM&#10;AAAAAAeAAAAAAAAAAAAAAAAAPABgAgAAAAAPBgD2gRvMBPvwsPkxoBGwSyZYzWXLmqLm9COreF14&#10;+BiQ2AzQQBxIuYXVyRcmTNaE9kvGvvRt+rX3JNd7V64ueJGj+xrRP5vT8sET51jZLe9COLFjbxmF&#10;wgl9iVso9ta7oTNnCJ43QsT1qM2lpKXuZ0+vIseidg8KlHAQtRs/y6ghZIsZB6PSV1kTTG961Ypi&#10;uXAWivXFXmA0SnV6iBhWL0mGzwTQsDkwFRWbhFYNwkQqgIc8AFtQn8gCZRUkALsS3JoTDkJxN8hW&#10;SuHrKD0qa4eVx2d6WVFMhQGoqQY7vljAP7Ta+Q3Gpq905BGAfxPPFnaFh5buFrYvIYbfE211Eswb&#10;n+CaCB6ec9qrJqabk2PN/SU2QzRsbRQpqCkBsPY1q2leFJWkxOhYtZ4GJvJR0naBtWJSmSgB03Au&#10;TqQ0NZ0EUyvpG3ycT/kEs5s4c0V0g7Vq0AAAAAAAAahDQAAAAAAbxssAAAAAAeAAAAAAAAAAAAAA&#10;AAAAAAAAPAAAAAAAAAAAAAAAptgwAAwDfIAiI8AAPGCREQQkQRWIIEKGcQoxxnLxg/28IjeAwg2J&#10;1/xLm4bk4SC3CD4RVhAfR8WFj+UB6P4RBBFbvhA8ImggVv/qLG8l8DMIJtBoEDotYyrdd1uCHYRM&#10;fwIHAiWhArpp7UtN384uaNVoCVG3Rfu5yvVts1b8JtvfxDPdpN3WuVogJTVn0aPjKbGjTonH2qYm&#10;NogAAAC/btd7fSqqCBknKZZHi40dYS8oTHuRQPPvp0rEIktLfVt/8RWZvyYMUWBV/vafnROgf1+T&#10;wq8MFnXP2npvIFy0tk27/xmnsdE9DklmFb7ta5YoVDxh+ZHD0pBdVrwc4O/1EXF/6J7omyg5wjGt&#10;lVbBwkTfS4lCzUbJwNikSLCFPSAsI5/Vt6ZDbBHyK7JKJxX44lWGc5Wxaf3/HtTvIIaZJLGXJiZT&#10;NuMmuYglOtpFH5qJ/iMXkL/JHGOpDDCl26UYtd1puXARMEDhEs0S1tk2PBsGAtXgAAAAAAAAAAAA&#10;AAAAAAAAAAAAeAAAAAAIBgAAAAAAAAAAAeAAAAAAAAAAAAOAjBoEAISARcGhAAB/CROJmgGEW/hs&#10;0TLi2ifpgiSLfNBB6y29UTe5YJBw0JgoIsiY8bLGhfZO2/QRvoOgYES0ShDaCoCBA6CuotthC9ix&#10;sIFUBjRMWNN5uEZ7DQLCI4kEJgELhAoDaEnVwgOJ7Pk65U2COYsKI4YuTf86JsLSNHCS+EWmNoC6&#10;Dz0kNAiihAILcZrMcBl1GybUJXJk2eEQYQD7+7ztQHJV8JxPSBISSAAAAAAEAAAAH4IPBAsmEHwK&#10;isiYAd3s+n69n86T0UwH9RInZT2TJloS3tTBBIIPHi5F45dhY8bsXp4sarama+CIBoIBBAYk5H83&#10;9RPW3K7k0vlq7luM4fMFUhrXSYAALk27oVeCKofiTlOuckzoHcEeR7qXB0k9HWgW/7a/6Y+V9quU&#10;2m1QcKiumNu9k1juoeCtVI5QyuaptElCqIIRnmMRgYlRYa0k4zCXb27Uy8AAAAAAAAAAAAAAAAAA&#10;AAAAAADwAAYAAIAAAAAAAAAAAAAAAAAAAAAPERpgDiOCILJGmJ8AAfBGUEMjYRBhEeJ6JaBwQXN3&#10;rhDMH6CAQQOJPty4tIwjXCG5oIfBEkLWX2BwgkWsVQQyCEUvwPskyn+0/dewheEI9t8HUTea7Tlw&#10;jLCLcvRsIbeE77ri2YpuAwxFZ/tyRWkyNsf8brV1drm1/4eEAxMl97sm58Vv1LiSEwT3T65uO9rI&#10;U/fPprGS2aYkYQA/uiNja2eWpe94GkskxCfhE1wdPVKCR0pHVuCyo0RUb9ODc6QwFZEN9XXApS2X&#10;ZF4xgMAAAAAAAAAAAAAAAAAMZG62qDQyBIWAVnWxPKvYhHRm2PqbTq5o2AwHG2znUNYBS3tlr8/V&#10;0rFr/AAzf/iu/p02Tbbwwyfmjb42KATz7moafnHuuhBLPlNNJPVJt1DS24qnyRt8RGjSDwF1Ip5i&#10;hiJPW6JQ2bSLaVCB/9CsizyHn9lTeA7UoATkjbCgQgBgMo1zjmUA8i1LRAG4M2Y74ypsH4hJPct0&#10;cUFsk6Kn80ykORHidEvWumDLKncdcDhskLHv7r7zaeqiKN8QAAAAAADAAAAAAAAAAAAAAAAA8AAA&#10;AAAAAAAAAAAAAAAMAwEDABAQwAAAfmwh0ETxF24QiGwKITx9tBAcILzSh8sV+X4iwRDhFH3aYINj&#10;QDcq8x/zCN/vaTggwA8nEQgjzNGJuhBQwkErlFtR7QiivRmnCHEEM+maJmAwwakzxLnt3wvxC8DX&#10;4QSARO3FbgT2QQZvsIGrrvG1PE6dF91MD0CZjUVPAzIm28sALnCG1Hvr0/SuoerH5QASr4h2tesE&#10;MUYp1t3WbbKqiEwgkXP3pkYQPMkt02pAJ63O6ZBRrGzFaXpo21kHABqASEYiQJfmVJb6dfKzjE86&#10;E9yTnaiSNND9ClZwlkiJmHOMSDOAsjlTx3IC7oZE0QPJ+UzALOI0edyFQS6uBwpyUQg1LjZ4s6dU&#10;EMQU5EugbfJoXk/aKpEh2qHnii20jikkCwR3QlG6D/iIUr0Sk+xhNQ9eJxOFeQbYjPCjHkQAT5ZD&#10;qSh5qEIDjwA0amwFCaIoxaQQe4nk90PRD8wZGvRrBtIOSRbAkDchr1YsyJIOFpi6tcJEjEVnLET4&#10;aV7y98AGAAIAAAAAAAAAAAAAAA8AAGAAAAAAAAAICQFAQAkIgg8AAe4RWkEKIMAwQhMCQiMEXTCF&#10;EIVBDIIo/hEkEGwhc1As1lk/3weEGmCB40Bby0dl1uEOwiu0ESYQOCFb2PE+4vfyCDQGBQQLujQD&#10;IZcTYWIjCDYLBYQOqzYCKRdIKwivCF4QzCJL3wOEIhodYt1hGcEM/Hj9kwg1OPlXljlPv8XY0VqW&#10;zIx/2S2LMIsghHosbfYQOnFyLyxW/Ihc1/tITxNvgfpKprIt0mhCwqhAmri5K7RSWoFyhB92gMk+&#10;B7YEiI5MAIH8NxtAMgGU1QOJ4piEzwAYAAAAAAAAAAAAAAAZA1BgQFA4EQAeDgAAgjPYILm8lgLu&#10;lxM6VJugCLXt+AIHugir8EDxD1UYvnmqD4gwhuBuZXAxDdcaToiLkTWX5FVSE7SJVNWMbCE54dr+&#10;Lb6iFtqiB9iXZyKTB+VNlZHcVLfTXopaNiTGQwIqY+gKJEi00dkx5yegbwAAAAAAAAAAAAAAAAB4&#10;AAAIAAAAAAAAAADwAAAAAABtahoAdAXwR7BEOEPwOS0EMk9xYIR1zYQ7CAQQCEncAyc9AKVhHGEP&#10;giCCAW9hCHThMIOpE/CK3hI2CHQQCCCQ5/hBMIFaN5IRgg2BE9CAU1GpCcFgrv59BFSgkThD8BhB&#10;MYvgQKBAa0/bMgl5BDcIBhD8kNEjUzsfxJxdjXAIXekWs9rdaWRUEAmCEwQH/r2X4TJ/ie80DCAe&#10;gjuLBDcbPxtaQCe69cAQ7RbwA9ZJ11YZ3CIht3Aue8cgnoZHDSZJgMVgRBq/6U8iQcn50H+tWsYH&#10;nDV4xUiQNmqu6MM4fqxBSJBO279j4RyM6/NQPw1aAAkhdo0+wgXgnlSYISBvcW2rLERZsQ2qDieX&#10;JKa5eg7rrqEnY5ANaJNVUkyK6/kfWcwV2VQlJCBDQ1FNPgcIiXv50yoLkxIaPQ0Mdh3CyiicSswu&#10;yDT8diIB3g+nsdZUhcp7eReQbXoGj8dUmvQlC17bI/u3PR27eHzokkIBmxwR6jp33+F6Y0albkF8&#10;5G7PhL6xzxaqd8w5aZqs3gAAAAAAAAAAAAAAAAAAAAAAAAeACAAAAABgAAAAAAAAAAAeAAAAAAAA&#10;AAAAOAgFEQARBZLmAAAH4SUzwsfCIM3/37mBBFUTLkggF6rpkCCR8Nj4kEOj2v+qCfKPExmXQDyS&#10;Pxx40jPH0Eh4ImgiHMQQv+9VhAlhAOcFhEmEEwgVGCqrqQkjxsJCYRNhEUXCFOfb4ggGArAEDwhM&#10;EEzxIajcOPlyEMSHgGNesjFOZnzYeCJIIRhA498bZPdhdS/LoufPEmJp02LFD6bLsetfnyFBkCtR&#10;XPLGj5N/JWL4sVnCDz2xxiRg2feTvQUBYtQBU82zBhYlGtxRhJUlT3lF98L5fiyJHFVEVfeLSxBt&#10;FIdBh7tLH3iPxbj17oRQJbwUsg5mv5FA0lJONg7VkqC20nwLnBbZLEgRAjfLTgRNIDu+SJBhi8AG&#10;AAAAAAADIAAAAGAQIEYBACiUH98L/3a3EpopIkkIkJA5CTGUiXgAAAAAAAAAAAAAAABoAAAAAQMo&#10;CPcpFjBbkNY5Dvrr37vbU+rYbPbMym5Yn1sn6tae2tVfwiTCUF8ImwhOaEoxuvCAkEBgjRwQOA1/&#10;bIUQkEQQSg6CJYIPExOjSTEEAYQPAYQB4HcUfNPp5mGX4aMQmGREZnF1osiggkBggEAUkIwtZVvV&#10;vxQQciyJEh0SAmFUY56eMFXMFAQMIPmMr0SjGHgMBwhMpFIqMKUVWiLKwCaY5VQhI4qYIRPGZBu8&#10;iMeeCRcn407kKWFYdPXQr6q81QyHFwKnqWaJfNqucRvqg+diMQwTC0VHH+Zcwa8pcjtI+ASS6Zyk&#10;l4QgV0WppbM/kF80kiSHB+59CdGvNuaCrQGhMzlMlMqZUipALGG2HTwAAAAAAAAAAAAAAAAB4AAA&#10;AAAAAAHgACBDJKNMAe9KMNZmmBtOIT+EQmmHQQERAgiIohL484QAh8LgaxIlNV/sKZtJD2hLG+Yn&#10;QQLAYygf4TJycGVx8XPUR2+y2Vdfi3fl1I3djrNDQnZV668r3gAAAAAAAAAAASNHYSSSIiTXqgui&#10;ygwkqUWQhDlIKIE9ViFiC545wX4EdwLC2BiCHDKIIAIIeMwziAiAjIMg8O+4IQwYIjpBEpACA7CM&#10;OhTScqCEpcgRSxhAR+CNbS2DSUgkIIBSFQEEA1DsEJACTiDxCCCJBByAEEqulaJAlVeFLGlxMsQD&#10;wFIEJGyJMyPgwGCCkEHIAQTEAqy8KXUrELPY+BCI1F1sEFIIPAEELJxAJYpeELUI2yxAN7MwIRAo&#10;ie9YIOIIIAIJpeIBViFi4QWRUiVEAfmaABECku9YIKIIOAIJm7LJxAKsvYQiKkRCw2qEIgBIlbBB&#10;xBBQBBCPICCiKxSdhCISbIiBEwGPgAQAUO+lbBCBBBABBLoKxRCcgIKr2EKip6NYgGgBjABcFCHZ&#10;H1ghAggoAgh1WQEFVkdgCEliEnoAbgkwABqld3lgg4ggoAghGKJkBBVZHcQiFKhgC/tYBKwAdkwQ&#10;cQQUAQQUTICTRVWJuAQUQB6BN4QJR4CMi1f6wQcQQUAQPPiiC5AQVWILsIRFRAHcJaACBgEfQO0X&#10;sEHEEEAEE0jFEyDlTUKIr2EIipJEsQsjXBJQAWFK2CECCCgCCXWQEFVibAFPRJUCcWLFmcZKAzcG&#10;sEREEToAQFQehr6xCOgjjbCkEAg9Vd9Awk//WQQRCfnGcJ+iAx8Qcxc4z9jBE0CIhBAa3txHBb1h&#10;RAwerWIv/4EaepWZSzjFrjH5JgieBEIggWc/fbiEA+woggANlGel57P8Ze95RidFpGGnMzkCQkMh&#10;BrULSESEUPmGhYnPlD/trBaMSQSwTT09FQK6bJ/bqchg4mCje2NijJDJgvDy7Z/jLwmdzmNrFnrS&#10;uNaxaA+gtKWCG6z3KYIgYAzA4QMAZwZYpoL4ehbSYVkZhIUF0T7GIAWYxACzQbZrcoyQRaVo6KW2&#10;hgBY5YKSLXWMGARQwwgABFDIOGid5JjLwMtmEhkVWYWktFS0tmAaR+7rOSTn8eizJFJY4YEAYo8Y&#10;Y4AxgSOj4nLUZxKaNnSU1a232I5kShHMiQPXRnFErdGDFEhbEH4MgrYexqNGmxvJsDyQiCECIhEG&#10;G39mi4I6jxl722agG1ZOqrVMD6CUhdEzL4p0Z4JNJNDJDsb4YKCjmksbcYgkyZV3qQle48c4wcI1&#10;IjBYImgiEIIJp+oO4ScSKoMEAgosKXzjHc4zuMCbtma2AR5mjYkZBw00MCM0SNHvIzblAG/oxXzH&#10;40boqyLnn7D1qjW51mYbfAGJHCRwiG5Jaxy+Dh2yYymmZKao34nxLWMIjG1lsxYD/3PRSona2taq&#10;ROanARshMWNweLOTC5szVho4nPj+mjHcb7WrbDjXS8dJr5Jiya705qBnmJir0L9ddWtahwCln8fE&#10;iRNN840NC6e0n2CTIqmKIQy94duPCUW0ZRomfPh2d2VLFrc0QjR+i1E9vS4KJ9RVu6WOM2Sqo0TR&#10;uKN0njUjNSrRxTbTBvY9FWR49dHicgUpzR/XgFGqekTP+mqyjarTxMekMkaLwT7wG8qKGSiYGl31&#10;PEymdzjHeBgeUOC8CB68m0OIUdpmlROXLeoeL5t8tGcQWLDsZCUCpeMo8JmrFoMKhED+MUvpV+I0&#10;Y4yi0lwTjI2GN3DHIxkJBjkY6Eox0xyPzVOXNC73XRvKNkEBRadHgNHSIQESjpcgNHRE2AdpqRJD&#10;YmI81QJIUgQlA0hCBCUDRCbAbGosMoo7l5MICRpgnJDHZBl7TJaw18mVjwULb11oRthYkSJI4k3o&#10;2qwCWKZihtfxbzrMiTbD3yZWNEwv6wCJEIk2JHQ6F5rRmzWzfLax3bikpuYLV9qrVy3RmW33zWqe&#10;K6heApJoUmNhtqydfGpKSkaNiZ6KISgqroPvTX2RPVx6WaEWjRt9cDdalWjYJapIMBCZ7X8Mf20R&#10;BtE6uSAF9FqPipDgrSbaAcIBllRqTfDjaapCjNL2pjc+dSJtAwkzd3YsSjERh7l41AnokcKn1ZjV&#10;xi02g4HCt0lUt0CVjaxtgB5Ex3Cd8tk83VI0wUSLFiNqrbY1gnySTUiAIHFapFI0Q9pH0bxEMive&#10;SFOdE4FgDVFjOdvNORKA3dY3+mUkhPOzSEvraBgQU4wcIxa5UCwRBBEgQQQsn5x7hIaTQOBwoUHI&#10;pWDjGXhahT6qVE1q0QPFXE26h3KVlA6Yn5yQYfYxfKKfGEB+J5CWIZeF9Ayc7P0dNjqp9JtpAnEH&#10;/GkeoVhgthAdNiZOqXwokKkwETAADIqsX5Gu++JP6jO7KnUKwyRgYFmrz2EQvzJWafppKLZcs3VN&#10;DFIFMuya55GGyZd6LrlCGqB+jsKeAqlptjVnu0eJkbZuLH2r5niSS5eSqS4VkrxIhkiiJoXqttbr&#10;aQqQ8lgYTZyi03sqRGjRJPFuyY1ZzBRYoueYt7zP5RohW22x2pjaMIg29U2kA1A53fXnebmS1aqS&#10;KUJe6u1SmmgX2DcVqSZrX0F2tczJiRvBqx/aNNDAtwTpW8N17xv+TVy2gPYiQSeYPJgAh98DvpbR&#10;Pwu4yPb2meNFxycUXo3yCgbKZ19UFxcInhFGzES4S0a0c+LelRaaheR7WnizUIcPvicuVoyQ/Qps&#10;0vCJLlG3rPJYlziIlXsIDSTlOWK5PCct3adxs8YRBhEawik63CaRIlq47rLTcWsaPpE225ZGedls&#10;pj4sSPkaRFaIJaggp65GLUqhG4rZNYrkzR7dEyt+oUP88oAaEmjfLRDCzmbCdaAcIGeIDUjk+bqR&#10;wJt1WnSgDlHnTZJVlKaXvI6OwKze5pBl722RjQuERQ0Jg/m5kzNVHCIYFgIBrr60iSlU0kwMiTGd&#10;fp0kKVCrBxL8aY31gYuSw8+AjUmcwkP3OpudaEQPe72T+6aQuCmckxSZ7vWrBTGxfzPZPmipvCVE&#10;yT4qTQXKdhIaVa9i7MtLRLtSmiVRRxaju7h7gdIn4JA+MkcKGx3FHh/m62Z9SZtxbza5ZTD6Io0f&#10;/cmbIb9dHWuaLa2QPLiPJE2TT9ItllzakxlNYSGV7FaADXGsapVYGAQieV/HXxCeJ5sg5MryzTUT&#10;J0bjWLgRxcumm0TcYg6y0YSAeeXyJ644uNFI1O02s0OW+TVRaahBHG1ZOvSb/NJMneaxPniE3A20&#10;pptIzUagyxMDays9H+0hc+VpVouxDKL+6e+SGUxVWnkcCgCEVacnGRwzI4qgWCHwRCEEEtBqg5jX&#10;ADkUTYOBQgUFBKCGggOQdoJmUAGMkJMmwgDD1vPK14tv1X7JjBcWVNSKBBUktAoLDr0vnKYwe0Fw&#10;VE1WLVfJRFqg4xpTa382lf/tiqqNc2j8FYR9TcgxDY0bfYZv8+TiZkCMdn1PtEe0Fo4kTK3A6MSC&#10;5LeOSJvX0ZOE8+9w7JKvFaNwSOuLewTAfpatJLcuiCADRxY142LC4kabsRpnc4YRHJFy+tJLH3Bz&#10;Ro+ntpfV1xSenZbF6PV7pqZaY6x4ARsbWbqc8zXUmx1b5/s/rVy00hqnZTYPsp0aJAxMkTZ07gjG&#10;xM5OiR05N0tGjZPit1tntaHWXAZDYsWO1ZlYxv2/aRhISKns+FbdH+SJW6S8itJtAPdSekwvb2/0&#10;2pPR/7kPVI0gIsve+HJk8P4l4mJla1SNx7qFjVi+90lj3dGvuNJhERpMbuytaFYHxjEi1r0vn/d3&#10;8s2o4zYm28rEZ9rpnarqa4sociSaSTxBid6qjZMA91VPVqGg/43Fk0oE2aviEliq1VFJajzbZjVt&#10;APbs9SyjMSLfXVKn0+aGQNPdk4gg1aFr9lTQr7dbY1jJe0NEQEAoU9voRIy6lADvGiMqNk083fc+&#10;zXu1rVolt3ytp8Cxfw+WO+8nI4AQmFIuVteYLEmLWRpk9B2aGuTblrB+6m67VvjEi1fmd894zF/m&#10;QqVVq9e8V6kOcDjYQOLDPZ3eaCXJhBP/ZF1jEqF9iRoz9w71YufCFtKNO7Qo15/5/Ouo3IMVhSKC&#10;kmgaCWF3gnfsFdQGnyROt8VbX/W3ctglUSTRzYwFN3fimk2CVaNY5O8n7PQuvs2g76QnjELWrYwM&#10;InuZt5lYxhIyLHKA8VJx0CsQkD2UXLYQRx1jXL/zGRPQPsnGugd7uemo1AFaAU6lSEvtHe6wV1gy&#10;geJA12UBxk6lUiX2m+1b2g72hqjFgpNYqBY+AjfepWfAMTLltNGv6ogW7id1uT0SspIRBRoUazog&#10;gbV7W2hIJ9IzSPRUClywQQJAZQIWPjxdH0kGJmy1M6m0BE/ftlisEICQG1G+pmRVM7nNa2zGxfk6&#10;lbNAerylgMSpkW5Bb+NrwNE94EACWRmBGDbrPVoEoRNAI+N8UcJhvDFyRX5cIyViSh4N1xfNpoC1&#10;ANuNSaaMMrGDCI6qb0BqvGyXIXa4nXKCiSSAataUBXeSWiv37yJt9T0m8TV62x37/tbHyon8lSuT&#10;ByZ49hbbyV+x0oqu727utsd5c+XtbYsRhiijP9weq85SZvOzCxfW/TTApUY1cehcpWlhrWJBUYnw&#10;pwOV3twt2MB+qCspzLUZ3VhoifP3N6GxxR1Bf9OyCgtGuxsWHhMfqDYtTuiUyiEJjSS8vtmUgIGT&#10;MkX6wjz5q9Y5mXMreOXF5RMtIbcc0QOh71/iVNkQQAWo4omnHy9NKQkFgAgh6iCkWcwcWFKyDghk&#10;EQBAghZI+FWBGsAEhoOBRwlAA4Mdhx2ByTjIiJ1t+257sXFwbLo0pqJya95IOyfLgP0Ihxb2rq8t&#10;RPfeaByyKOfaCUzhCzGNN2ZTSYKbXUkPYMOl/JEc7p4d6MmiQiLm2IMDnU8mn9Eqkx8SWXIyWQcW&#10;D4C/pURVjvOMhFHtVusWVbW0MteLrqfSMlubSJEKOcpWNvN4PUOIUU5bNoKaaf9Gl8b5lssPWOn1&#10;MA3oTNo7kPjXrOUbbbe761po5D5bW8rzbSD98dWn44f3l4UPuS3oBv5f6P5uakG+5i589B02l0Tr&#10;U5MRobPSh1kX3pkoPxsMdoCRY1A1ffayiIfKXo5W2eWX17Ph0mgc+WFt+v85op4mPAay3+zZ8ThB&#10;cbAN4xbghFUeJj4HNk7tPJziH2TlPF4uEN78PsvXIu1K+3kH2NkxzNMb/iJIUCtJgbsoH+neS3tB&#10;0z0q15nJhzJoN9+8tMH+SyYt/1l98ev3/c9Y1BBCD/Ee0Peovk68rfhoYDLIhX+tsJwz/JCi9Vo0&#10;OU9QGPAmjdS/sGCCRsxhNpbEuvMovMnLUQIACkl6rJghRWRrtEHvqLW6AqJEJLBjPYynvf7mfCAO&#10;0Ac7pkExYtFumpsOEIMTJ3Z4cWLO+cptITqOO1taRHTveRqadUzNRRawRcgxsmRKIRy5+oRVmdzF&#10;txTJX6vytRbjsQ66q3fuCWkUvehxcbkKVqknYy/dt4CIZNKBmUBIVAEChQlQB41AI9jshk6lCfVF&#10;+6sK7FuZAlFJLI8mJIPG7FC2CygP2aA0pt893tzFa+FBcaYUY6DavwdnQP3OkSikP0QuSoV0TZaY&#10;ftSHOhU9upbQKScb6Gz3l50NFV0nvhDyIV9ArOzo4RgwQMEEAFoB22ORLQ+J3iW1qGrmmFyRE5Lj&#10;3UJXtQvNgOyVnU5Q0S3T40OQlNda2kZ/sFnL6nKE2H0X1Dd5ekEuO+FM647iHOZ0MIIt/LW00AF2&#10;O6K4rY68ILgEfKu1y5TA6LpJYroZsL4gOIUid9dApyFcQ1mZsYSMINWK0H3vcxluntNanvIEWtMC&#10;r2kTvLeiJFU17Z2UmwYkJFuLC/1jxIooiFiNQo/8RwBAU4zUsXFUDBCoIaQIHQAQNQQQOLYAmwkH&#10;AIwUEOx2gIIOByHDIAMVWa91nJf2GCAiJ+MQ4NmFIQhwfMMQjDBvShhThQajxsjIMsaRmGAwe6ba&#10;hmlMEDPQXAJBDCTgEghhNoZ/jCIwkNAAJgEF4H6y7UZ1UB4FCIz9xBNooQkMJtKTxOXMW5TDiGDE&#10;IQYgbtp+p5Ed4QD8+2S/UCH6FCAI2DbG1j6wm/BAv5mM0DCBXjAftvW7VKYGELgH8kRy9YOL0Zoq&#10;OXi4gjmXCDv1DxqwMIBSY8EyuB82PX6t2daAxiOOCC7iqUB81Zv8Zv6z3TgjVhyUmtQ9gzxardLU&#10;5cBC+Rlk+PuD8tSzZwzrbnaUlXM+NzMItsPUO2Wken6lCrIMySnUJYUPBjEHw/jcVaCRarRIxi2e&#10;jvfxBngMYwmCxlzTAMCB6I3xQoa1AB6EhdpDrtbPi8SFeoT7y3aE1Awzck9KAoAMp436zETUnTku&#10;iyyknxhJxhp6JvbMvWJ2nBlEyrnQlgz5fXiX1ocDsufTtC4Qe0aFrA0/EppEQrVXkMEMj+vmhP3c&#10;oYJPkDFy7AoWN8zx2P1QFYKA6dXUKK2Ng4r4cUSv2Y+vdBtybA4eCpBgWQUjmrkCNSn1NAgsvO15&#10;BkTJBGAMoIFE9MTmnooMWJWLkiKmNbieioeTKnjH/4q5Lj+1ADx9bZOb0Np6OrKWagym3cU03KWH&#10;wrNtI60CRoUGJTSYRAcCsbZ64UYlWiXQ4rkZRoKJq4dsS0e265dt+2odRBV+sa0WKXwiXvRntu3s&#10;FMTStWXVyqem3TKI57fzF2ZLaq66eZFhzcUqdI4eL2W4U1Mr2k1Fn9H1HiY6j8bglq3KjHUubKha&#10;bhVdx+F6+R4uMxpsLMg2JOqqYkdOrd41fT3O/7uQR6kSBQWMOPqfQdARaglR43Y4qSUNcykCA+yB&#10;kYCoSybRJAUbFYcXiFK0BGTSbKHWm5Un0A6Odgd1WMfPl8xqlIx50iW35mj7R7VIiNo0Gnq7yIst&#10;hYtK6UEsu4pOREFSF0lSaBjblJwSPYhLca04VaM6TtGv0meyIg/fJ7aJfBH/N0RbjGLe5835tgEe&#10;VasW3yWaWxaD7IbUJTxIGgaCVAhkOVTtka0BDl6NheZtIHKVQJEOuljJImNezZIL9jcaN61nQ9NA&#10;B00AO2KuY2sbmN99lE0AbSlItHh9R4bcF/LHWINSARfQTIAk9X8TX7BoZAiaSQI3SyqHpmFyk2DC&#10;ZrtA5432mA5LvcLKABoY/jCIwkUXQVJrc5CxGTFd5PCxGbADNtXaVjcjGh0xoorcjQYBGlG0V+4i&#10;0HM2lkDYm63aT63GByQzbTFSzq6xhNCdSzOzYBuAsqMuToEzoxeRp4bMcxuSdakEzakyTBKPSIwT&#10;hcjMHFt5zY7WEIK4PfkZQmiLkBCrHcUZATg2QxgSAFhQoIKZ6ECDjJaY7lVAwQmCFhAgg/gBKDFo&#10;ANDw8UKOwYIGBhIcMKhjoxg7Q3IRsGowpiERy9bSaTFyDaLRAuMkZhXF0jMKPcVZxSEguApDkEsd&#10;RxkElSaQ4aEJ0hIEI2MveMveMv4y94c25Cf0VYV4UmeE1+b8JX8koTtiKHMrEVQliNNS0DBhkJ9M&#10;zqlaPqbH9MyKVWgBIZjtTLZjaz/6q9qo9DphFg2AKsqLYwRLNkCCWY6JWCBpCqHREiz0ARFoRrIz&#10;imCAaOoHUFozZsRuReSPOQJ5SJXJhCsDQxtIiDQ+5jrdprRajwQGkISQwPSGb1UYIC2DZNVGAxyG&#10;IJUYSMiFkzJa2NcxttNehOaVBlgMbEHuOT056fqEBKL+E3cQQuEMhjBAadJRMSBYiMRsjQHc0hQp&#10;mlrREivkjCJT7REyvqIsrRWgxV94tN9WrSuvA3ykWpvqDXrrXb63WOnqAX3PqZt/tO0Wdt61kjk8&#10;gxYaLhACPDRiT53iwD0BzOl5Vq1L4lZf3r0ro0j07RkGKj7Sq9l4ciWcghJi6mTesCT6kVpWHj5U&#10;l2fXHpUz5CydPCrrlFp7Xf5liejeQWyj1pMT1KLcsS2aBg5HZNgUF+0/Qga+u7tNJAG60Ucu3LYs&#10;uqIpBQAG8/QGkFf6kmdVlrLZB/DhAIIFHPM5BLhW+gecua06mlwvXEhZdaRU7UuZZrb0Z1PiLVPd&#10;bkYjGku/Latc6+sJqVg6FHuswlg8kSR7javRL6UPY3dLsZviY1nGRQu1G5eyKmCBmB6qFSjasuor&#10;Ta1MAtVjIkEQeIYhSp4dgy1rz14VSmrkKURVcKulvMNhBb7Z4gpFapEggOVbaIz7PfaxY9Jt0zy6&#10;ikTcNl7WWrPyKknJU7V2itUmqg10R/ZHqxN8ILU+tmV5MSFI5hJAgqrrEAZV4TKkodPNGVhUYrQy&#10;UR/ARfyRFWyoeXLmx4KpgcMkU/DA6MVzkETInkmgjDMONOIpMGs3KPYUEkfwLENkcmEyxxoKkdEk&#10;eHbiEgSdQodk/4uvhJw7OoBPf1gTKXU5VBbIYkstyEoT5fgS2RKxrJ4Kcz/RGAJHYRlfioA1oBAB&#10;+Bk9ZtaGk50OAaIbGI6glWCZRLWnSACJRG9sAlDWP3LLxTmzcM/J17haii3Y5obHZo+xNne0nGNp&#10;RW7SFSRS0CxCpiVEpChD5sq/FqLKpDrT0mDcpZL1+SLySFWiHsVRzzJxVRGzLNaWLJwpVyCJmix0&#10;QXD6pjJE7i5nnqkTXaAmzFjlYBYy99wJgO+2XTlDsLJGkBe8e74jJJdvUwKNWRWpkdQUt1I/U7hd&#10;11cmTiidyaY6DhlQv9b0TiQRRa7qk3qyNS2L7Gq8e8kJEiqFyGJHFG0ctn6zSqIWedr5K6YolhkE&#10;SzM2MJGWoSvtXJgni0iR/7xt5AiGxJELEVhSkjDjL1Fq0tAzPNzItrmEJiGopE1JAWso4IQYaJFp&#10;ydQZASFCmUAIqkBWoyOYgyVAxBEMEGghIQIGHBhoOIFCh4aIADBgYSTxngMVg1YESGyZGcokwqPg&#10;NsESA5DE0uwiRiwsUhM+5Pt9lsJ337PRYsvvsnHLZ6DIMOXHil2WnohnA8uBvROD0+LJi5DNotFq&#10;WwJQZZC+LVI+PRNbyWllIT1zCfnqyGq/v0Q2EdBEjxbkTrluuo6Ll8iop3qVymOsm6kzKOu/7T+T&#10;+uFFE8v82HEjI5BXbVx3Xjd6a3MZdeTPl8f2emwbDSGatZhbhEMCMPjTgezEohvLOjXK5AP7BhC4&#10;DA3LwHELRi8W0vqKMAcIFA8IDf0JG7RNebnjQD+XNC9yVDcIRBBsIDaYmvMlT6eqL7L6LvqmQPIa&#10;L/V6RTty9k/Y1RdXUfiY+2PBRDKIQbB/hSRzlkux4CMRxn40oGeNnVqbGafvE3q05WNC5ZnVpvH6&#10;SY0nynBT7LTfBATWKue/lafuZ/sogRiszS1I/N9HXJsdJsbdat1ODyShavAdV9ZwnbRfPtbLUUYl&#10;ggOfpEwj2CEy3e0J8KESZLTQXE05hwz6tJ5imJ2zrbx3vTJyU+WHVHJAgkFWsCWADkGKcCDb6htU&#10;6xURSoE2SJi/7uaUqlgBk7sVjS9KwXhY1dIq6fCtRMT5Jyt2Fre5UT9k2pSZYNtkRLNfsb+gdVEV&#10;aqYlkK/BFF9XnwOz6urPV3jka1S0Mt95DUCKtehwiepQQYRiJgxrQB6C6xE/HsQ9tSgoLRUyxvYx&#10;rQDZl92zZjqTAibAiyTUmt2SIFyfWGbzDRMw8VDDCQGUyFyWxMNGvWyk9Qgy+8QYydcZS3MgQS+5&#10;DBCI+ex7jDSl3wQG+WcneSLnMzKlSkkAgAEQKSkpADKwsYlGFqoQMphM5KPXDJXIUlFtQvx0J+Ih&#10;cAiGWeKoW+ptpIBFKSFSjLGMbWf6KRUsQYPuMaRVkiuNEtm4y0yas4qHS5BjyrHZ0OLztJYt9Ixb&#10;UiSE5UDtMUy0TR8MPk2LJFE2DpNltl/UkyRxlHjM9pqoGSBGW4cJmsJv4kVrIZ9LOLOpLWkwTZgz&#10;EBNVBn2ZVUudN3s5tmKjjzXXuTkS0abYiVzHSxqRjsIJ0NBhi4EiwaNmnuJmyrbITap2m9LsYQY5&#10;gaTGeCsvUPFKHSCCI5SA6DI4kSgVAwQaCEBAgYaGI1gEwxAkNJoHChCAg4SDHYHJSYoQsBCZbQrR&#10;j41imjwfbencIvv38kSQwHLXiF2ip8kjy1pNwhcuW57RvVNyiiOyjtVqEv81wkMIRns54W+lQ8eS&#10;rcL+EYCXGc8x1q6ZbFee18hM3nAJwcXbZJPupVyk+LFixfl+LwIZ/mUDDMky4kUWrh9uTdpbrSSB&#10;zY5C8wjZ6z/JmbMTTK2umbBm4wI7xekRbvtv2hCbX8PJDXVFrQnqtFMvR8qrWSRSVyHRxsx+AuYo&#10;kIYmwZQWyBzPS51NoGNDZRpsrjEjRpLEWKjwNGUZyeeUFkgpXUGEILZbGdzjKysto+fPs0W9U/MI&#10;NBCcIDtoq3PUr3LXomT3WR1K+LlzdVUJ9Uront4jtPaxv5fkIk5Vg9e6ejA+o+ZfV6ZRy1+tZbrY&#10;i9nqSYPqtJrys0eMt4+faYkLmalPhB/fLe9cNleaNGru1i7Yg/Xy2mtG6814ljNOUibmZGjIQZok&#10;PGyZM76qLjLR3Q4GB4O94+YePvpg4IRBAd3FpxqM5yNi0SnJBQw2KeV7E3h0Td+As7Wnr0BU0mLr&#10;DgoIkxPONCaZyG/4kEIIKuggNxpQRDqi7eSBLOi1baR5+pD0AsPthsxLbCI7H+153taQBspFljZV&#10;Na2JeeHITRlLJXPAAJRHTsSNpIdQQDN5kxN8XGAfI5ntgrc/YST0Ze35ltxWvL4xW+u/D2n+gkgD&#10;rkWvtSB5LEGBZDGwMYn4KeGCJcv3AybcRFBFpkRGVGFgirRaAx9UUdQSbBhkjYgKzZQqIMQ2EXug&#10;k2Dlo16ht5qN3XGZVwQDtsJ+oIoIIfcbYEDTIEZ4y9Bh6QRUKYAAZ1TimRKnIDCCDWhACUVQCM+u&#10;ENwEeNCCWoHqFhFmEBhFqQgAhEHggQpkakUXvUGRJZSiiToX9rXGkWBoMr4YpEZWMVym0OFKydFt&#10;0rvIGCJoIG3hAMzRNkJIl8+aNLiJmwwRTD/y4LnymxE97RLXmaUygIIDAIHDR6q6dH/SNquSj8Cl&#10;MGIJ4FKlABkGKqfdMn4uCAEE0ZmSXMYle8k0BBAom78bIDU1RXKjxItycFntsx9pGkMrGQQiCEYH&#10;s2ZzMYtd21r1a1TNSphM1NVKUpIwGJFmiIqV5cAYW4NDbfm/iCe+37Yi28VjRH2nYLhjELo43coI&#10;EAhv73Dii6pmlMykhUilTKFm4gMJk3xuQSVYBDjjIYmlQSpzKSy2MdlMzW81Llj+BN8/drfawcaL&#10;FycK1Cp7nPEy3IqPbxIy4325YMBC/WQiaSn/kp6h1MyTFkUb3pkbagyv1tGzLJjyl4HGyExTUV2T&#10;6dUiuatZVIEBzZak+D0VkEwjj5Ivz7BfDTenZkWuAYxHERkiT9EGVjGNYxZf4L0zYzU2RObGjCSP&#10;X1dqIXlxO7U7stMXOJjGNhw7cP3P/ky52/mJn0uQI6jy3pJq0U343coxUk61LG+7xidHnB2uRME/&#10;ixIFTfrjlw5FhzE+MxSkWoosmqq9s1rSHoiHihIcjjjIUfGsSPGFEiO4En1gYSAAMhCFCghAhQzO&#10;MjnGNwkQwQOCDBAgSggyPgiBQ0HChCBw5FhwIhMYQo2SM178iuX9zYH2xieZN19Rkik3aPS0/vQM&#10;s8QxUSRztcaBXXa2tGgZGm2M/yT//bR91PgBgNLEYvpZlEAyyMVWJfK7LJJKxqsXwQCMQm7hmTt6&#10;UzMpJIRIaJlHuiwk9vjYSJFpKIySEH7raKJrz+4WDZwFbHvC5vUJEj8vJ3DTbzfic1dnUGeCy+pP&#10;JJ4tzu9resd4DLeUonaPVi/+NGJB8o9n+MDOLljGyE2dcmXBXtWRp1W8zghz4L3xRdabfhCFxK8K&#10;ZZl2j9rJ/wLHEQUhUNEySzEii640D/7SPzYbAxZ5mDIiiox3gQhgmcQ2VIZMoUY+gKfIpAggAioj&#10;mlesWIhpkgkd9hBcIUhdWwkjmL0BLJdOWpR5RdqcD6KJEdH1DMoAfyxH64k9AxuVL2LOTxUVNne9&#10;ZsbhyUWW3JHiE7iVov5XmkUsAp67xnQUWFkRCo8YJZbdhAndIbCNWLgd/6ctFo0GmACocMAzZD5h&#10;GX4jyQXbyfo8ymSaDMl/VmtQtHxdoIE91iR3mgVqWxBnQ1nJm9pceBiRixxmXo3CjPXH42DorEoG&#10;SJYeEYk1argMkaudjLsIqHx4sRG6JCemS5cl3ZEc/wIh/d9OwioFGnzLHmuL3mWJHlVqNnnqZaP/&#10;VH7yaISKxHVALZnZ+lM/CjXAP5rNX6WK40TIbozhS1yQzucy0VgFajbd/KYESaxupEPGFr2moJBl&#10;j2kLHYbokJM/1EkkKAo02KP1FDpnEjLqUGVIIUNCQiEsNOMauSjBggkEBCBAkAUGQhLwgAaBGcxo&#10;kwjT/WVE9KqOvBlTVbZ6Kwixlqv6Luis03UkxnhM1cYiG0QxcaM5VV+Y38DPEWlki9VGhiRMYUxc&#10;U1VZv2DXWbQoiGQe6yZV/qM0flhn3iF0pRaoRM7azSv+SM0Rd15rwCt4v+B6XGwyyGJEHoi+xeqY&#10;IAzJt9BIYFmUAEGWLj5FkLJ0ZsjOMQuiH3WC+5jIuWsQ42X8ikWm3HMWSf0RZricSUGU2MyqNVht&#10;BgFojPHEIVrhvkeUUYomWBlcheNQC8XRxxFEEBbG1EcL8EADERAygG89DIYR9hNgwQAK7Y4rQMFr&#10;P+L8XGDEnbKRkaQI52zaElKUPolaVLVb8vGACmbDhm9R7yKEgIUKjWgiZZGm6BkPFExhVSRgqn3i&#10;xTPSc0SPuydbSSEhJMED3LF1uRsc1E7Ih6RMn3/UVolrKQ9vrOreFlfukRCQ8+SxEQhD31TWt6Pr&#10;wai5RYOPPeX9pYojDBNhIMvYMCQysZmi4xZHq/Ov8mKKYsvygtauUWFx9AYkKT6997p3pS0AyrIC&#10;Sb6G3iER8aqxCJSRSlj09XUbTSiIi+X6M4iDcbLDN+LyXWJEIKkRJVey58wsIoD4xCFxgRER4i+o&#10;PKSlCzUUYSsJCwLGnMbMrPuJpk/Cw+i0eCyRBAga22+VJJKqCYsoCgQaE0GM5ymrFQMEBgggQICE&#10;SsANY4IeEQQhNqwVBAj5GNowgo0Yxc+7VhFMEA3TlsiQazBAMmkWW+9cdFBXQUUIwuXNG0AcQIFC&#10;QqYICmULDMgwg2kUwBMYx+x/PJTsOvRBAcPSTUxpF89JA0RnrtD2JjTYuoMgfwAAASQupPRrRsOo&#10;BSgif04JmJHUQwABv28gAAAAAAAAAAAAAAAAAAAIY8AAAAAE6iv8i7OAHCTAAEWAAAAYngOGnkbz&#10;oJvMrITAAAAAWFXgAAAASF6gAAAAMWTgiGUGkIkVQAAAABHjAAAOU/xBcmASBSiqKpeeAAAAAAAA&#10;AAAAAAAAAAAAAAAAAAAKF2GOiIzZlh5N4sjNoRkyox7i0xKgF+sAZAUzhtajzQLxLTQaV9YAAAAA&#10;AAAAAAAAAAAAGVXdc4QAABkGwAAAAEJHgAAMt4apODM7acwQoAAAAAAAAAAAAAAAAAwAAAAAAAAA&#10;AAAACqcwAAS5DLLIAACDYYAAAEAsFwffIbh6jbLQAAAAAAAAAAcBAEhAoAHKIAAMQAA8AAAAAAAA&#10;AAAAAAAAAAAAAAAAMM8nwir9F8GLAjlCB07hGY5MWREii/mbxJASqVCDR8xHjvw0o+Nlu4IBHOcA&#10;AAAAAAAAAAAADgTgAB8NGAAAABw1zgAAXGEAAAAALpMtxwAAAAAIAAAAGgyNkagRRAAAQgBfPoAA&#10;AwAHNrgGOkZiGChFAAAAAAAAAABZJMBgAAAAAAAAAAAAAAAAAAAAAAAAAAAAAAAAAAAAAAAAAAAA&#10;AAAAAAAAAAAAAAABKd4QECcAAACAAAIAAEDAIICAIETek5q2FFGEoITX2EqII+BLEwh2CAAQ4gFC&#10;VWtVbmFISEt4Tp2EzAIwBJgwkHBAwIhIZZb0EguA0FxaA2M7bepqwJSC6t8MlIER1gDAExIPNDlf&#10;cDiCe31qMpbxBk0ESBMe7IEXqXDK8gQE5EFun+Vy52WKQqVRPSL3F4NNBY4AIJhAwQqCJ6rQky6e&#10;v1Oix3DNgZqKAo1Ya7EVGpoEtJsEWfJgIWyjyDNSy5cyNyTPIp9tCBhPNP3AwicJDA2PZP4N1E4A&#10;QEBHrrmCA8hYQ6DMOU4PCdFMJtORBMNrCJRaCJKOiTSGP9xpqZJTKU1pcSLLwyOAUgSARYyM1PM+&#10;pR05W1L4Cpa80Fpyqdi17aNF0yrlRLg3JPADILwNgYWIZEk+shW8iPQCaHMNMVmFR2XdpW0BWVQL&#10;LnXUWAFAgQJEfn+k4AKENV2aLxAEpOLnO9ORJpTqUJXAPwgMIHSDL3kUisAbQOE9ACC1Kjasmtc1&#10;X/oAkCVAM3E33+lYFUh30dQJxrG/K0DFr82txHKYolMXjHCAQQGECQNKJWS+RFG5oGVMJKakAsh6&#10;RUj61Hme4clF819CkAAAASoAAxAAAAAAAAAAAAAAAAAAAAAAAAAAAAAAGAQAAAAAAAAAAAAAAAAA&#10;ABAAAAAAAAAAAAAAcMYwAAAAIxAcKGEFwoiEEQoY0sKBHGvsFCmwwhGUISkoI5TKQQgFBKpMYghD&#10;/cJuRhLsQS4ECGEUDFEEUiCPRYcMIoGYYCROESDCDCCDCwxBwhRDDaMsDcJCDCKRBFIjDCAj4ggI&#10;ggY4aMeHzxhK5IUiCJasIHKIBLCJJYgDE4ExEryxKcTPkEqRFqB28HCgUkYSXkOIDCM0jCCQwYSc&#10;SMInhKgRYVmFJhslGM42BlxITMsKhJx54Ty4J1bq04uXwxmETDpwyER1TZx6cMkUWBDIJIAtrBFl&#10;CI4EJoRJAg0YEOpbpUHWCeawscHBqEHgRDT0ehC7oDo8Awk3prAqNWUNDVdFhlck8GidBZLxceGj&#10;KLiRomlT6mYsL16UrmyomhcOpRpuz4UhRseRJuCTcpzAABiTDOkG4DEcTYNJLMkkx9K0xs74EwqY&#10;4eclQbUUewtsCjWfCVVmjkXWjc1rbSGvrQAAkhpMSNG0TLH8n0o8iZUQn5Py70WuvspKegsuqmSm&#10;ksf+MApYkinsOWAAAAAAAAAAIYAAAACgAiAAAAAPc2JBM3fCSv7Q0EMjK2N5vCQoiBWphEy9hDl2&#10;4QJtg6JbYFYTVX3H4gg5sUI5OMHcwRufHyU6wsEL+QsUMYQMQEUdGC5linxYGdFr/N1zZIXKQqJ6&#10;NnL6ZDpMOxxNuUM4i46PGU3BiFbJ4/kVSwVQIFIhUYiPI0MVZuopGkiwdVMU5HXNSR2D5YGiekbQ&#10;H+exCH0Cp9VZu2URxHYuDfULFhb618pKgvXWIRAHykBgvIEDOFFDITJpQ1J4adkvEcvQQxfyZWfX&#10;zGrwFWEmxMPEc2gwAWWQI91UxbfYwkcdEjibzEXZTCx6Sh4kKoSSxIAAAAAAAAAAAACAAAQAABgA&#10;AMIADACAAAAAAABhV9qRdizUBvnULTHt8Bw8sB9kiol8CnT6vDos6cgRVPTpSc3/3CIrtyQlMNWt&#10;XpjJiE2gKqQtGEBJ0xcLCQXkXY90oGmPvzAkNIAWABpBhwAPwB9zBhBAEDCANAAiAw8AdMELIIHo&#10;NGBwIOdzxNsWPyCOhmF9VwhRhAJEwIOQQC2QKFZZRJptNGsrkyjkawT9smsHzqe+cauv+b1EWnfX&#10;EPHZuy7tmvIFmXkSklkD2ZTykpzByywK1Asio/h5Hs13O5QuS3E930SPgAAAAAAAAAAAAAAAYwAA&#10;AAAAAAAAAAIAe4R9BEcEDwOfAYQCG9nj2t6QNwN9nW69cX+Dx4IFuNkjZeje58akD6dL7Ib0f3H8&#10;YxjPNNN1Le3h5EONdIHTg8KrKxiSslbHMtAs910yif1LL91iWzHnuWP1Afy0ueJJMazsaqgvbacg&#10;H6Lfuuddk6dqnKxfVcj/5GloH6KwXz2B1eSMbjrI636x2oMIpOkLXOvHmct6xqqr0cMbSdE9Hdi0&#10;Hvq4dVWqr9SNVWFgf/NOhXB38qCoGx2Nx6CmK/0zsC0QsJlM8cHufdk3pJByF0SsJbIuI3JlOQWB&#10;o8TrJNhYJ2U5tj9/D+rC1cuLMQwAAAAAAAAAAAAAABAAAAAAAAAAAAAQAAABAAAAwALZkio8YGAB&#10;AEABAwAYAAAABgAAAAAwCOhBCKEEJYS9TCVCII3D4LoeE4fiSywNwTBYTJwTh7hK7BVBFUEewRbG&#10;3CBeETQBUN+jYE39YEroAhqE61CC0IZSwILLgg855/wjWCLMInj4R/hAM0EnYIBBA4+ESYngY02M&#10;7j0MJFZBDiHuhgAAgAe4IJBCMIZhAcSHmFggmVmJxExZsfFYP2giPakehArzZE5PeNVSHFMt//8t&#10;/I3DRir3TPYNolJq2CocQurOireXDCDCAEAAYAAAmtreNJkwaREXbmX6GSktjLVgV0d8GyBKaxYx&#10;R4QYYRG4QDrRurXrCSkNytFvw8eqNAULf5kAAAAAAAAAAvAAAAAAAAAA0AAAGADAGEeAAAhgVgkZ&#10;BKnCR/sIsgdouWCGwKcIX54oP1WoK4Q/COYIuUEJIDhYEDotAQ8A+xnJ2G0kQa7vPdb3WOrlFoYA&#10;v5K80ED/trPeZfkhpSPreMdhgTrp5u2dD1fQrU17BvgrRMTDVRRrkvdDFqhGqNi/WxDNXfb7eem3&#10;UIAAsw29AgPjdCIAm8kcdlk0iTj91al887W3DVmpUFxDOR9JI002HsnOOASW1QcOomthrnXT5swL&#10;GlGppIqdAUQMIMIAYgYQowoX3wgkmWfMZFFiuQabMnXDL6iaD6j2IAEAAAAAEAAAAAAABgAAAAOH&#10;EAgYXBI2CXEEYQT+QmEgoISQmhCKEmqEIhOqj/wgeE1uLhIz0EGwG7aCGF5eQXgzPAAAAAG8JS4S&#10;BgkRhH2EKwhcEJ6CFN594TMVUgp3wSZggGLhC1hA807sEHTaNQQOxDTvwi39Q7iF1UwedAojSiTU&#10;xLmhJEISDGAEABAF4QjLlhHmLUy0HP7wfl7oYj2JPTLTQJkUN/SiXI9102ugm2G/OcmXHSUbDQwn&#10;K78WJRDimIugGIdQ4msih3nm+j9YmgEtgaTEwS00+L1wAAAADAAAAAAAAAAAAAAAAAAwAAAMAGAK&#10;O6AAAAANwkZGzQ0JBBrTaJeZNBSrfhI6cIzW4QkfbAgnnpMGJPAAAAAGuEPkARqDBQCAWwTkQQSL&#10;WEeZqXTiHtXxU69wlLEFgRG/SQ0k0NmYmWAAAAANwg5BAkYwCBgaApBGsL6CFf9r3ter7n7hD8Il&#10;rBzQsUA5GlIGRXCQcBwUCggeD49nggGuRrnlSeVuLTqYsnTUwQX64N6mw2EGggFvQQDWjtW2hrCY&#10;Diss4jAAAAAAAAAAGAAABAAiAPQDAAAESEjYC+EBwMy7ZkCo68x4ITDwRHFwLSeEBJM6kp8gAAAA&#10;AAQAAAAAAauELwgbiQQxf3EyQCcv9T3cJLwRDANy4JpKCBA9WOmtxGMAAAAAADJVPrcxMDmPiQuS&#10;BQ+m7Qocc8bBCY+eAYQLEmXJm1qv1qL5P85EmcINAjgnwBIBlsESwDFi5y29uGudSE1yyFCkt2hZ&#10;sJSSohLWoOoemTW4musVAAAAAAAAAAHAAgAYAUwJ8HfAgAAANgkfhE2Eb4RngII/jZsmJBEkECid&#10;YxibvbhG0EGgiT2ESxXgpjRiHpuF5XlV7f9fYt/dP5dCOS5ouDnd1hZCbUqI2mJk8PTsGgVquDzK&#10;xNs4AxqMSStrHhQVhlf9G+toWiyLZLITsTrZN+DWK7zHNu7LqWOwSbBlm4AtEUUjY1X6xd1s4h+2&#10;AC4RI/nU3mfQNa5vTYaasDXpdKWKU2GCa+PlW06JIECiaKCpAgSQwwKvjGooAAMAAAAgAIAADEl1&#10;M26iSHSDV+kcKvBCDrGFVXPbXKHNQfDVyp5S7jsneFhGAAAAAAAAAAAABhgAAAAAAAAEdHAAwAAA&#10;AAdwkPhD8FHggmDxMaNAslov6c+dOLofYBWEUo/uIDoA2Q2s86s84yBZqzgkKyAN6qQNSU5ruSWF&#10;fCfX8yz+JoIOEzRTKq9OmmUgjWAAAAAAQAAAAMALCmCqHnkdNq0lc1zr2sLxosKBqn08kJuC5SNb&#10;U/cUrlA4wlE+lvZzaInWB34Ah0qEQkJZYfO9zPTdRsg6vKinYpyq2UFE2q3Ysxs8QG3f75xVgl8N&#10;8avMu+yI/Ik3kGJWjKS8V0tpSEDpq93MpFNQCjExnQlypSOnSDC3y/fxO6B7yy2dQXZUQboDzZQA&#10;AAErRyALWopOVkKgIgqgFAZaLF5iUkSUUUqrJYgsuiCRCWV3hCIBVqcDYIQQQUAAgmEcPFCiC5AQ&#10;VXsAUgSyjYTARTkFo7ibBBxBBPIIIBsOIcYRaIYQg+IeECiMe/vYAOEaqfQBAWQEQUMwmjUDiKco&#10;1ZtgCoLDAix6JhJfEgoQFPmBIkD1RMj9C/iTZWuj2T+eAGwd/yASCnTI1XpiQKCzOCAAhBNjLrhG&#10;x5AEC/CCcToH+Zk4QA9BHO/XcJ8IyJpq8pnMzJ6oUIyYzK9LygQqAT1NcI1vEEB80AoXEGrJOEAH&#10;gXmTczf6hEf1uqfm+4XuO+zKBEYMCKBwVuEbUgggGe5y4kRpee1bhAJD+VDpdS0D8A/7C00FotAz&#10;QWDwlNdSy7LBGdCJGkIICwRoYRERAzXAefYI2oQ8nRDG9BMDp6EAo0CCRosAX3xL3TzAN7BDqECg&#10;QKehBoaAaSkjdCbmCBGEB+Q1Q+BOEOgQehAaWjwILQMMp7G+XniPM2CJaEHgOCQahA4NQE1oWkff&#10;mCNDCI4gfc62CNDCIogJLfNiYpVOsqydVFLmwCljAVAUIFBIDh6Wpm9LBG9CGw5uE/NYgczwWCM6&#10;ESQIAmzWa3GgtJQUFgQKi0BSQ8oW7/ThA4DokCBU9CDQUhI77RgiKhBIU3CSCgUwD+uEQwI1IBz3&#10;00rkn2eSsSglT0eCXQC6QgEYQDhsjlgH/zr6eecIigRpANkik9ThEkCM4EBi6m4VbiwIKqEEpoEH&#10;osMblG8p6z5OCgQuYgg0YQkgESNGaiE/jhDoEbQ/ctwiCBGohTzNwhUCN5lF1ddKxcS6ADsKQ5/U&#10;RW0b9vibtoeZuEPgRtBs1ExJUQnRxQhggFCKnQdAwIFTqkgMzRG1PM3Uk6xdYpVHCGwI2ISSVsE2&#10;jhEcCNBA3CIYEaQCsz5qDz2C4RFAjQgPftqcIigRTAgZkj4jQTabH00r7UkLKsmmQwItFwKUOnCN&#10;YIAZLUHHtWoJuIhpOEAkPqwICEBe5CG9fjfyxf25V/nX/BdgimFwgWBwiiCB4LCB4n4mKplY0AMI&#10;Ib7pkUFDhGkDiQQbCEWgWBwGSovffcvsmfJmzZO9vsn2uEAgAZGLYIhkHPHBYQPPBAPwOCCxdyGx&#10;79z7CHxoIovkwh0X04/t4FnnQMEhyCEIa42EYRMIgwgENA7OCB4DEnj64uAyY+bA4QHLlxe5/IWj&#10;CLTCJpLAhBgYJDkEIQ0GCQ6ICEOBwjBmETmEISDhF7MInIIQkATLcHBA8IVl6AQQitu4mX/5giC+&#10;ENtCThDYvZvxc/GtRMQSB6QvTB79XCOSCFSJEJDyMIcPBCBMbNE9Ej4tv54nV/1/e1WyZe6Jad+S&#10;EEgCIdCAEEgCIdCAYI2whLz+xCPHCCEC9EP5445HqJh2/BgiTCEzA/9hCa32Atj8awdQmAFU4QqC&#10;C+wfdBCskPki54syMT//9GjVmtk6uwwQHCOcIB7cIHEqcDbn7QpOIGcImghcBm1GEKiRowA4Q/CV&#10;IPfbhG0EKy7ULGeEJicsfzQkpgpTAk+cIPAcIHe3skEIwLyRJ7c4Qa2EUYQL25MIPHgMaE7ya4Ry&#10;QQkz4OMXJly+j1DZsl67oYIqwOETYQH2DiYOCAvFWbyXYI3whoiI/gOEckEKIJHCOSCFkErBHGEK&#10;El3gMEcmEIJBFu4RU8IixJjQ8EIjn9GTzXcJAGMQAbnxcINhAqxc+NgcT1vdpYIVjYRng6xMIVaJ&#10;CGeP/4RRBvI4SBMVAEAcJAmLAEBwgRL+4RbEhoIJhAssEDwgjca1eJmYIfAoIRhA8DgsvjMR/4YI&#10;HhAY+EFgRBAUYg2FOc/s2Az4uNn//cmb3zCWIzlMEPwhuENrAQLJOU8jeElghEOGEDcIqghOAgge&#10;BwgM6RmmjhFePhC4FAZLR8XosITDOEBggMEW54FhAFsEF3yn6uQa/WLxnjKPCOIUeGlrYHC579Ps&#10;XKxPy4PJhCPZNhqizWQrzJBAcJ0ggUlAZgeAiRhRozCITNogh8RDNFHTK0bhHCHRMtzcFCMTM/4c&#10;IHgshmjRIyjRa7kARWo/BkGWGSeTJrBAomJmwgkLmz/c/H64O3uGK4QG34fCA1b+kxuXGkNNPg4Q&#10;5jKAjXsIdP7HtLNxZnlLr3TupcIOYQOEZghsXPw9HCE0RylwgeDeKLBpq2J7Ksno0f/WS1V6293W&#10;wQQILEEAHhNHChgj6J6sJFawhURRhBCox4dHxboGSGcFkhYXPmraTDXE+EYuoOENNM8U2Hn2bCFR&#10;MtnaJvejj6FhkihnEYWGUiRYeKjhAV6AQJyz0aIktMEFjwmJlzdp5NLfLAcSMRk7lELFrdpLgw1w&#10;zvSpJeeXCA/ho2Y3LT29iGBGcKARHOPBwjWBhkFKluJEb+nrNCAD/kFVSwQiCMQwikj9iRonvtEw&#10;cHhEEEJj5c1aWmoGiTBDQwkOrBJEWQMfCEQQHJCmMkC5UGNA0WFcEhgwhyAcIvwhAYRRqbNgoAK+&#10;n0HJA4e8fE3sehX2cWr9pz75wQqGgguLmzs/awCrbMEf4gQEivaDghcTBwQrCC4xO6GV1/mjogOE&#10;LywMFQCJImGcSrZsmSJ17dz53i5I+AhIbEyRYtv79WCM0e0IVAhxnI+8EBrCxAz8IHmwUEGggECy&#10;3P3Ze+GYeEFjwQ3CEwQvY0NtsD6F9p6w8I13ovvxK93qU3BC4sDwhOEFx5205L5OJG+0Kwn8Iggh&#10;OEJ32Jv4DWP9OCKmGB4Rq8sLBC8ILCmJjDVonDU5IMEUZIIBgoaHxMsWovusimlOEc5QghWCOmGE&#10;GiAx+AhJoSKVLIn6AIkThIGCABikkMjMJZFaGHwYBBFUELwWB94rRL7U3IiB4QSCA4RZGwMEB7CB&#10;UdcJy/4sfAQkLmyRIk91n7/o0SLlt/805O8KGfbCNcIFHgWEAeEE2m66nAcIwvA8bARouT7UnLjh&#10;DZtX/et1VuqvEhYIxwUEA6xCaNCXwSGYI1ggufBQFQQKvj0nrhIIvDCEnVSsDEh4IrgiXezkDVaz&#10;gMEIwguEEgJBANOk83EwkZhD4mBgd8H+xungogBQZIHCFQRPDZIfBfgFvkyNvCEwQPCKMDgPXsoX&#10;/4xhcI0gi2CK4uTLHk/dN7uAQRWQQ0+ASCQ1lcEGgjAMIpxcIZmwhcEUZtvEeL0J5DFwhOSFMfDu&#10;jqnU3IgAqBmFYokEhMLQgnIOvQSBqEwgHTtvLe3RMIZoQeg0Sg33CKVhEGECmIesmcIwIIo0IOkl&#10;q0QUHCIYI0wGDiONhAMC4malsSkEAwgXYPEUkEGwIBc8K4ICicEEgiqCF5oFfAPCDb/FKihkWxY5&#10;nhmDhAcIsgiDEjRY3ZfWX7OFggODghGEDMHIiR9EsQdgRCMKsDj4QgIIJbA8mQQHQUGqSgwQPJBF&#10;VYQO/YQKYYh9/i223CQFoBD+2Zib31iiOAj4QGJBBP5oIgq0fY/feEMxMIWsRZMIbkhIsSF4WPwj&#10;KCCQQP9XrBYuN0BjxNYGig4Iogg2ECITfdQgV1GumokmEGCLsIFhBkv5YIJeARMDi/TwheEFggGO&#10;tqCCwQC3RZ/bwj2BQQC72s2EDUwQL/OSGBM5JxwQPCNQyhwocO4iG6ThAJD0IRFCQcEUwQbCBkfS&#10;3UIFWgL4SjSoIVj4Qics3ghmLFydn4TKAMZ4QaCAwPGn24QWCAzfEf6e629X7xPVTxgUbCATD5YD&#10;hA8SJlN64Qz0EV9ANnCE58BD+/4n/uCOmYQbCSjGlS9Y/EEe6DpqLfGRDv5hMmJOJkhoDmyRKXxH&#10;eEbzhC8uIXqjJ8sowkJvgQaqTNXEnCO3hBJhsk6QCNDiR4TPCXz3hsFD58uW3bsaCJeddCQRXbdI&#10;B4vQGHggOWCD90EVmfO6N43sIgxcIZRk1oQ26Czw8Lw0RBCg4+TAvHzYLCA5smVmoaKVmcEfECjE&#10;gguwQz2EAiwAwhOesLf5bQQ+PBC/IxMCGwtaLSW9ldRwgMIHsEd9ibBBrZJxNhJdWm1sy0kwK2EM&#10;7CD4GCAQQWJaPy1PCMXQigYQdrQjVUIgo9sjs+bEyZez4+Ll7Jv2jxaYRwRvCYQqU8+JBBstQvcf&#10;GhcXFiZ/w0Cx88SL7tMEBgOCjkTDUIJQc6pliELgh38Ig9luoIc8SPmi/0SmPCOSCFxmwjiCFsyn&#10;kIOCOzCCTziBAM8BrHiwLCBQ2bN63LBEuYgifTU1EgQaju5wsMIihMIotaNGwhMLEKv/sCymEB0D&#10;TQHAgdNC3t6nhGLoRTQgwBJAFZNhIExYggGEU9BEcXF9DYQjO/RCL2AzQF48XAQQGPEyIJPCMHQi&#10;ihBQlhGKqETUIIHCA7hB4uEBz4QHCEPKoRcas4BwpwRngsITEeuHhZj4LfNKa511bp6WQPHh40Rx&#10;sIDgXEM3IMMEBwimB9hAdjQQSCAOV/hocpbCP8DCwvO0SBujA/NOET4DCGYJeiYLL0cXigQgUlhm&#10;CMdCKBBBYHBA8u4KNAsIJGyeK/pgiKCLcIJDYH2LBAcIFZQsSfcI+0EQ5MGEKzwRRaJi+whecjZp&#10;X0By4QFYHLAoIHiRft+o5hGWhEtCA6gBGOYRjoROYQRQDwjG0InGEGBEMwwHBIHgjMGXMDgkDkLG&#10;Cq3dM3/be5Rwia8EWVhAVFgMSavUIINBGOPDRMzgguCxPxCJbCNdIIimEAUSjjwjHMInjCCqYRhM&#10;InmEFhUwi6YRNMIL8GPhC4mEHWBwWEBjZrpZAEYwugbz8ugMcdQYBBGjwhN74mfoBYf8OEZyCJow&#10;guEQQKCD5MC42EDgSyZiUGeEY5hE8YQVTCMJhE8wgsKGEYTCJ4wgwII6geEAgiG+EH2HggmPnqPL&#10;3wRZhCoHqyYQbPfJgofF+797W6suSJ1u3lggOEAx80RwQWOYHYv5YIDhAoSGn2EFhsTpeycfCJIX&#10;CG5cFhAMBAMkJm920x4sgggWEDz4y9BB4fPLfuuhgSFIBWQJwjWBBlUAGgPXEQ3O1bhAJD2esgKo&#10;gYVWFSF9CsYIHqQMF2gYcoEBoBoqgYRrlCBIwQagICKB7iVBpGThALxT8FPHEDEqMwIIzIId/U42&#10;EGx4hH1wmLBAID8wWEwgcEBi5vp4wSAgK6sd4P9h9wSPGiRatDR494lq6kTMUEaKCNHCWY4SOTBg&#10;iqMQRBggUwl9XhfnCIbYQlYFXtMoDCC4kEAZjYBjTEGjkn54gI3otxcn1wGCqAZjfqnTUghkXCDw&#10;KTPjd4mCDiBHQMEVQQ/MQQKYnI9N6QSA3AmPXoHkHIb0QQXCA4KF2CCLCATGH3lMNAqeU+7a2VrB&#10;GtYQ+JVQQ32MTgM1bBgP44OCA4OAwnsILBAHFz+U+kEYegiKVg8IHWCiQCMuJgo8WPaLDQlo94tX&#10;6keZAqIQCbhI0GCP7wIxc4QG2QyYV/ThCoINHIIXhyEbsHCF4QRYBIVICp6V7hdA2WOmkJZJsAEz&#10;JRCAAxMETQQ7MQQHimaescgj+LgcU7BAI/zceZ0EHwgWEAhYINuDiqU7faaJgWr0/r222k/WCOJw&#10;hdmoIbWJ5wKZrae5W7023k+Q+imAMcA1iisCCNMIXFjZCLyWttn9MEbmENhHwh8LBDtwhUJO3tgI&#10;XE6inggwRsYQ+EMuhM2yIc2ExYBg7HTJItgMqCEY84QeCF5cbb2tkjeX8CK4Rzngg4+C7834IHwY&#10;nEIOMAjadUDhGuYIECBighIZuJUGSJwgMR/qIGVWCGJ/GgmkQLBD9oI0/uOYQve6gE+SSEY1gg/Q&#10;Q9YQowgGOrwuXE6vVVN6taZpLkggygiiLBBoIF6bXwO4/m4Up/gipQRVFhlhBcIC6x4sawDCAwuE&#10;B/BBITHxbcWrlzRc3oaLnz39F7u84QjNhC5whePkxYuxoSE5jZ4mfoaLmxK/E3u5hB9wjvJ2SPBC&#10;yc1hAOL8w4iAzZMvY2XNieyf3f6QzwinCA4QfsIP02hoFkh1+oEgoHdbb9f09LXIOiNhG+JBCej9&#10;hCI2JFnOvoTZl9M85TThAtgj334+aCCqclQDh9CBgLEEOwQLCE5DBbEC7hjWxEDgeIIdwgUEH9gv&#10;KBLdMCXKCBRcI5cBwMUwNR7b4QK7l4R8/GBkdhUuEPYRk3uESuwphAaz/wiVPNhD1lWEDG7BCgyg&#10;UEB+8IJgokEBhP0s2wYmCBEEeVFgPsIJr2KYO4qVsbUBBFMEVTf04QPCB3WxnhYIhgi5VhAsuBwg&#10;EkC1G4uCyZL9Gvly9e229ISEjXgEaFhbxolonacIOYR3yTePBChXhAMnat11K3Wk04EwfCB5MDmw&#10;gGcydDOHDLCA4QCCCfho+Pi9ayJcItwg2ED9hAnevw5D+wXCE4QzCFrLgPZ+j2tCceMFZQc0aGyZ&#10;vQmRevK9AIUwjmCFT//sIdHvb3b4QCLs60p1JtJsxmBhEsEWwQHz9g4IJeCAP0TywQDCEQRnhAXs&#10;CzEPxdgfvJnwgEEJggophA+EAhq6J3bRQi2CJsIjwhExKj59wVyfuW/41f/li9+1byQRHhFeECL4&#10;kCwfsIA77xMAoEELwjWFnO4XCDONuJn6hjDADDY+DtCRsaAZI38vutgGCggKx8meB5sqjGioFFHQ&#10;7AwjKCDR+/hA8DEvFwTnqjhaYkUIyQrMQkEZICzHJEdBLP/8Stt7zmU0ZJMsT2JFjey3vW9Zyf9C&#10;RY18vvztSYuQLYRlhBFHgODwgfcW3fIsEZvPAcDBAnR6X+zBGRhAuJFjeyXvO9ZNKD//o8SLbJ70&#10;7UnDAmAkAjoIiDhGuYIEEjghXEqD871QP6EAFF3LLCARMwhELBE2ECggF6+oa+fuU0CgIIrwUEFj&#10;QLCAYQRtOX1IoyB6A4RTBAIeAxqkmBhBIBBB8HDQEyRRW4LEDCBEpwQn+EcxcBAcIC5OlvLhEkEE&#10;zfzQkMkObSAABHhDMIlgW9JVy6ZD2ggGX+TWwTZgQ1dEDCCwEEgHR7A8hgKtC9bgYFBA8BubBx42&#10;VRgnCPc/QCPCbFeNPPi3CAJRNyZMmXJk7eNsGLEIpA4GEgeEDgMDz/jZAm03iXvVr2mak1hBYIuy&#10;QDBQG3vRiT7Q+OCKNYBMSgYIsxYIXEyR85P/0BhB8IpxIWPGvVqSEEkgiDCMMFGnEyqcsTqRZQgA&#10;4RFBEuEBcbJSp/NSpsZgYQ/CIoD6NlhB0SoTOaA5P+BDUioMJFBwMEX4CCFn8+hsT0bO40EfxTAa&#10;gO4/PB2s54IhgBhDKxtggJO4KsS2iUAZdYIFhHvRnhBrxbpQuB+6HwOEAhokBWbNEeY56vVPOpl6&#10;kO3hgtttt0+3ZpwSCAvBCIIZIIO8IGIggMfCL4uERG5wausgXvhIRMy5gg9Dv+puDMEO3CEkpBAE&#10;FIIkeEPEhBAgivgiPCC4RZOuXOiHPeF9ag2AR4HhAMDj5rRLhMN+CKc0CwEECqe5L7ctozQCoKcI&#10;yuNAsDhA/Tf48YIFhGEwufNf0T0tRq85P+6r1O7VZhCsI3yR8DAMID7YkQQCFQRlts+CgUEDl+LN&#10;CSBwcEYdix4375b7PWe7okS1d7nKhljhfCEYRh+FxIDgTcaNRIbKRBMY46YFYExFAJBAQHNhGoQE&#10;NIgG7RAIDP9CrXCAXiQq8ygLCI4I0gfZIkZyg2CDw2EQdkvFTaAhLmNHAlAkswWEBx3rBRJAZsT1&#10;qoDAYLLe1SkBksxoeNnixQ9hA4IRD+tLSBzRrbKHAUlBCWDwgeA7tevQbXpttsHjtTIGPgcsS9gm&#10;cvoxkAElughEEOgefLkPIEBggMdsZAoAuFYIThHPuyxAjKx2wYBFwgQ6AmQnCI4Ipggs7IP7gaWE&#10;AzxsDZAFGQACggWEHDHQEFBDII1hYTPjwCsqzcGkUwMIwi4GCAR8CYQO2K+VG2gbf7ZYCMCNhF0P&#10;gYIBjRffihJEGGwBiQXLLAcI8zQQTCAJpuCCJTYTFx48Lkm+W+TdFWrU1KY7jwRhiwQ2oB9bnjeM&#10;w7eoNv+L6J0+yetT5IDBAMIHgoIBCP0X2dSwKCPsuAwgOZV7oIAiLsCwjaFwhGBPecQwgWJzUDwj&#10;fFgg+A9NPKQQHF5Q0gmDAYIpgUELtALP2JtZrsCgg2EEwgcEBhzaecn6VhAY4ERVGDmwjQICRADk&#10;wQROJUBkFXoFwgF4rQqCsMgWCQzwhiTByYsPafHzBxcIHBCYS2YxqTBwgdo+AgWLEmeHGEqMI0wi&#10;LA5aiZ3LCcDBC4IjzWiZk0Gg4SCIMITgMkNA1rJWCKMf0BwgEPmqvjiUSY4Jb2ZmWzaAl0CEOzSC&#10;KcIjggn4npmTkDCGQQjHzwuWwoOAhjOQFobGwWSHgGNC3zxd7/EQ0GCAwGExsBiZKqy3rsETQ3oD&#10;lx4IDXSeanFcIxwiXCBdV/snSAwUELgiXEvGxp2TWEeCJcITj5IWBV22AJIcGCKsIAofBZYW98uo&#10;FW5qVu60IFg0643FBNxQTcAPEvkzRC/a0OLcwRlIIoQghEEW1BEloIMVbYTBBIsEAhIUjRNgFwvh&#10;GkESYQOp9ybQ6iEoHFwgsEOhL45nMFQ2CM8IkggGupGg2jY2uQNwhESGyQDEt6fgkQYIgwWEQYHC&#10;AZce1Xlhto2JrkCombXIBCThEUELwgLA/bWKCkgZYnOUD1BpRdBHmEC/BAY+EEwK1yn1uEYwkPjw&#10;KLi5MkatmbUz3t6asma4sJmQ4EEZQQiJC4mBgVGbm3a2wjPLBAI+BwgnVJ6+VovL97Zevaf27t5c&#10;8Jnh8kL9ZckWdMI6gOEHjvCAa3OEDc81BICAf7AYJWyMiYT1giGAwQmCBQKAeWXIRPnCJoIbOELI&#10;D9t9hyfPlaFYo4GEZYKCEw+eKunNjTFpWBM4UCN6oHCNM4QAEEhVBCXOxN35OEAvFdyRaQghhckw&#10;4kZgQHGhsHGwBfFuZYSZISODBHmCggWbiCAnBBEr0EQYQPCCQQaEMXx/CLN1wOCNcIXCY0wQVPEh&#10;c8xP2OcBVqsIwgWEKgGbJt5xoWo8cIpgg8EBwgxzFiQmB+QCUBwjGCIuhcmEJ60B2G3H6gGT1GbI&#10;agMIUQRx7+LMELJ7U8D7Ej/gHR8+LErJE3kNmKCbMRgoSWggECwOEEjQLIRuY/VLW7JN/XnvdPLB&#10;EsENhoIXqrpxDH4v2hb3/mqL+LXsnp5YIdBBNwg4uEChY6I//mtBEUELvBCxYAWvHyZvG/BFEEUK&#10;CC1g1g63CA33vAt6afTzUtOEQ4Rk8v4IU4D5Rsde5kLuggcWCARrQQaA1GqAi4Se9b1pWk1tcINh&#10;EMEBghGXPU7uLCPv9BBAwUEcYQaFUCG4QKx79XTt57rbPKaYKCBwPCCQuEBtesSyt0YQjCIsIBhC&#10;vf6fxYDDvvchEgBuEIgjbAEPIIHMvAxa3/CoxCQEXWNhCceJ3x1nvYCFwg0Ln07NRcl9MFBBIhjS&#10;v+tm53ixUPhA88MNmskaKUx8SLi9Fo94TSNm/C7E/kmTYSxE/go0EXYRFlggIuzV/GgQ6AwR/Htj&#10;4PvzjVHdBoEePlx7QuWEtkzVk62HgUPBAY0Cix1GiVMIIfBGlR6whKwF+zwFyFcvVg8IdBBoIJgM&#10;FpbF/T5cIDhHuAy3ggisQO81XJuzT2dUtpwgmEJgUEIy4C/q5X9xPf//N2X+X3+33rhCsIkwJhC+&#10;9MLAfQ77WdsyCjQVBgkDi4QLdRJilo2ZtAJQeQEJUKmYRlBFAYQhJADhXafjZYmJC5r/9EnZjmjZ&#10;BIMWJbLnyeta87tYIwggt4fLgIIBfJOUEOGC2EY4sEAj4EwgYHHCL4WEx4Fixffiy0Slu60pTGnJ&#10;+EcmEGwPEwUEEdOhftxI38SGz3iRM3dU2CM4IB7Nny+/7Lu9dwjOGjwQCNgsIIxWnyxIhaIZgWEY&#10;4KcfAkbCVG94rCFHAJHciDhGmcICOAOCCJgg3EqJ30C4QC8UoNGCCBs0EsGGHPHzQ98XLC3zfqJ8&#10;YQyCGwphDeWPEiYixonCx8eAYkEBvgMWAxM2Sov0g0oHVhEkEMthC5UPKMf+E4exFitpMdOEdEEE&#10;xlFx8ILsysD54uEMgLwgUzBBYC9MBy4iGuCI2GFwEIKYkLNZmV/VkdrfdTzIIj9v3sEM89ggJtxI&#10;XoCv5oZd8idXCJ5LRhELJhBIEP9GXMKZaiB2fNaF/FedW/fXCMcIAo6IfBAH1zCBfaghO72wQR89&#10;gBtEZMSEsZRzJkvHvl7La/W30wjHCIXgPwH0EGUP18T9gcIrwihRZggX4ILuf+5/JCIKAZgYQjCB&#10;YQf2EA5YG1Z/W72BAjQij4sJAs+JjxIeLiZIv+04Q6CGYQyPCn8S5i4kN4sfPCQDNmxrw0XP+J7t&#10;OEZQQ0wWEhpMIDxthe4mOTHAwiaCBwQRYQWJa9Q2b8da8QsEGwguEIjQ5F41bZ+4l4IPhAoIB2ER&#10;7F9RDcCYrhF7lwQaR0+ARjpDMHCO4DmRBBZgkeCBCYIlhDAT+FFeMZMQwoNAYIImEACEN6aPJJeA&#10;zKTLJPwDMdKoWEwGJ6GiLzifkgiuCG3hNwheNY91kBpwjYSHsBjwQCFj4HG/ljxI3vpwg+PBAIIE&#10;sCbxxQjZPfPzyfQ2IKRDC+ER4QKxi4ILFggB3G3G5tBFeBwgeEGyYQDMYDkM8NIRhAWlJYRRhFZh&#10;ArggUED8ewQBZvLhAcIrwiLCD5qhoE/RoIBy82OEYQS3hAixsXLlhIS1v5f11pkWCcEhoQwhsEeQ&#10;QVE8ITn6IdcD/TDw0DhYeLCRbRYtq6nBwQ2CC2yYQfBzD7eLO2EajkEQ08EmOIwjlqCFkpmhokAI&#10;mS1dMIxbUEUCmEIgigmQgQRnhA8HBAyF8tggGfc370EKwhEELx8bLEqnEzZuEyOEdpBByDcI7Fgg&#10;402hQQnCN1BDWamJCcIZhF8CwhMBU9BAD2E38BL0yggmBjQceCMpxXeCGeh+zEJ8wGHAwR5MJsEB&#10;wgM5d3CCd1Y3Gg5o2WHhMuL698sTupZUaYHCB1BA/QPBrFdR04HCP+iWhYG4VyYH5ZMmONBMYgAY&#10;SEn66pIIP46HsIDhA8+EFzY+Af53q5oAAAEsAADhjAAAYMwK0g14XxOAQbDADd/gAA1WZP5QQAZJ&#10;hAACe2piXREYARAAAOBMAACIAAABAAAAAAAAAAAQAAADGMAA5xuAAAAYcFPAZA9N5nKAAAAAWAAG&#10;IBtBS/75OrgEEIyAc3yAYABAAAB7LoAAAIAAAAAgAAAAYAAAAAAAACAaYIwIsAgAjiFQ+egJgci3&#10;H6GAAAGAAAAAJbY0NSHK24qnkAAAAAAAAAAAAAAAAAAAAAAAAAAAAAAAAAAAAAAAAAAAAAAAAAAA&#10;AAAAAAAAAAAAAAAAAAAAAAAAAAAAAAAAAAAAAAAAAdVEAAB5HAAAAAAvYAAAAAAAAAAAABAAAAAw&#10;xgAAAAAAAAAAAA/egAALSxIyYAAAAAAAAAAAAAEx3hAQJwAAAIAAAgAAQABAAgCBOrertaCQG5oO&#10;gu5a1VX1fV9fX9Pqv6V9BXSCUgR/WLaNOOhAcHcvSNGk6lziu7TBEQ5gCMsWXkYppfSTIZGpmyjp&#10;U+TcFoUP8rylwupV1U5gKWAq8fqRaJmXSrAssemn173HCXK65EiKvMzNUg+ZIPtzR1mfDpJZGD0I&#10;oBmUaxymRLwAIfU9dFiypGa6sgV51tWkLLWWAEgbCMQmBRhCITADGQjwIMWwO0JgxHZs3pyhtR5F&#10;78vJW77kBlSY10Vt3JaoyaTjBsrOTgEDJ+DIBhvczGt4hFcSrKTQmgdoqNp2SfFKmi6n9FMJQ16e&#10;QUYWU4k4PlG15u3pooQq6A55ggTorBALc2KIuDIVBIlbFSion1UybSGC9rT9ggOEj38hHPoypG6e&#10;BAgcAhIfuQEqGCauioEm76I5PTBAgTYeqPxpApAiHlHEQH9IEUzqaysEELQIbCwGCFS9kQg5fOLS&#10;BAKXZAiHTBIiTwQTIguUqlAkRdMNAgYk6FqmowaFqT0Q1np0YkgAAAABMgAAAAAAAAAAAAAAAAAA&#10;AAAAAAAAAAAAAAAAAAAAAAAAAAAAAAAAAAAAAAAQAAAAAAAAAAYggAAAAAhChBRCAjCrIQXCGhhD&#10;TCphKcXA/DPUsWycRLBWkF5qQXB7OUDOfLNJxyRNpMS5JAcsS04hMNkCwnBMKnEyxWGYpBBckrAk&#10;g4YnKZnpAgIyHvJowghRmGBGYQwhhcZhcZRkFu+6wSQoRZQkDAjyAqEY0IJAieApQITfS8RFjnh4&#10;WjQSCUe0Envpbu/H1jXZRPy3xw0t9E8FMA4jBM01RDRSIyCKQxnR4dARlvWhWONBGqZwWkMxBRO4&#10;XuagKVEJRn2iRY3yplETDSI5XKTWhcwFQ+9eJK0RsqNNiZ6D4Z4VuFcEmuxabTDRsmtoXGV9RUjr&#10;JrtitHZFhwcIqag4tBJPSjC8u5a8Wwaaurqb1lcmyppSFefMsU1IhyDLPAj4xgAHMcSVJIYJ9f1O&#10;47d5gfXD0URRAJlKjMZyXCTOWaVrZk83wD0Krn8o1ejlmLG4bDKU8Zzns3oZWOoiHkvmLUOIOkUN&#10;Q4oYRdHAe3RrBMKfpnwpDNePouU1VVaLmqyYiRkA6iK80uYfK2emNk1VX5MxNPk64kSE+dQ1FPLX&#10;1+lVhfGLxxxiiudlTU2rzecBD1XJrfMPYK+CuN2Okr3UcpnK6Qob/ARZRQmpnjj2VSdUOghTFAub&#10;2zBDBzrhNy+ueHVayWnJWRCCq0iKABCfe5EksZcqvIjnRr1RVWFCv+WLOSOKq634jRNEUFzSlqrg&#10;NzuFQrNCCLHRmClUNaFEk+l7xHmk4r2tWl1kjAGU3xi/crNOrOj3QwoIvVblIU63BBxcBZgnAEjY&#10;qkicVB/ZLlY0jMLLCxDehcqoJWETLtxYZHUO7IG3w8AZykDWUcdY+CFxhQAQEQMEBeCAA6AAA0cN&#10;QFQABKAAEAAAwAAZowCQUwBQAOAB8AAwAFcAAgAYwAAAACuEAgiPNuf0JirKbn7Cm5aIk76MAAAA&#10;DAAAAAOwRWGBEAAY5gAgCHBUGyQI1AIAggAirBLTCNMIlUEKzY0B9BAsICs/0Izdim+PR9cIPGIE&#10;BiBABgQikEMMSAFPUQCOJUKTlVhHj+INGQhIJn9l8mLzKTICRldXLox5YookyQs9BKcWWanYXMsQ&#10;AXiCmEgwwOCAAUAAfAABAeg5SAQAAtAADgAAUAAFf6/UJkm6vn+O1cvefIe3sj6tTRwoSNFbTX0g&#10;NqBV9+3Qk7V2hLe5Wyhm4CclIbGmbkXmVKI7K5HwB8NEgwwD0E8EhQAgEPuv70nokmJipccmFEx0&#10;/0BwnrJGAAgMIAHBBwAgAIAGBc/5yOL7lVSGEyQdMYhVJmVm4AEAAAwAAAAAAB/vTcTcuUz6H27f&#10;a3GU2GjTTPue8iUdgA2OTxNro6GGw2BF7P85QYxlBvKEGQi0EQRXuQvHQV8NamPBIc1WLAZxGwhe&#10;9Oix7btE9MhdEx4jXIJkAQjNNVG85q5CSP4H3ARYNseGQFzO10bE4DxK9AzF9M4ZNK0Ro6hZXAdI&#10;ZPE2DVMLSGJwqAZzICAAABQABKAAIAAAAAAMBgAAAwAAAAAAAAAAAAAASgjyYRijCEkAAMACUEcz&#10;CatGEUQojbCcyQRVIYgFCiYUZcEkDCapGEWaSDxCy4g8XBJbCQsEjoIqwlXhFsEfQSVggWEVYRZh&#10;BIIFwua73vSCgLjQl2WwIZ58Z/8Inwl5hEuEBgi+CO8IRBF2CwgsEBi5e87AbwqP4QR5IwhqI2UY&#10;pSJtEfxMGDYAZx8IBE2AY8JlgganB7KXER3hILEy9AIInxY+EAy2vvRoBmXeme4IJAIhg9PD0qJj&#10;ZowAV1gw6/OgBmZFXVDVJSJIGhfhC8fLAegWWPk6gIw9pjkI9DTerf2QnIvqbBVjxK5U0VVgme9A&#10;jM6KMrGIhTkMkAACNzblmS2Gdxsll3MozTBwnGR8RlYwyqGGEEKMOSUEAAReOecGAIMAAAAGAKwE&#10;MAAAAQwAAwmsLBEVG6PajaRJE1A9jtw6IK/8uaIn5DhQaxj45hiuIKDWpfWKWxadKTlv8EXRe9jd&#10;Wzd1JUx0wcOHH1cIHVncomBhv4vqzemx63bxIDkWz+7tpqcYiCJFSf/k5ODu+SfCM1AINlLCBXeP&#10;/j1mzbi5PLZFDVMRlDBSJoqOcqt1Tm2ShNLHckcMI8sU5AgQPNHNVRJLPLHHJJDBylIYxCnKMhBC&#10;uAZoIpeWK8/jIdmGfPL6Pyt+0D0FVwzNAN2jyr1DzVwFNyrwWNkfO9tmwt2S3/I9fzDYIiuPe48W&#10;EMmQpptuHFm7qZqu8R8hwLFWq7cA1OHWGlis6/XNhi8t0bUYNVRpQTlHBOLKBJfSkaYAI6IA3HAA&#10;QkAAAADAAAUAABgABRehIAKIAEoBhQA7hBikRAANAAwABwAGXcIASTJQyzeETYCbBoAAAAAAAFgi&#10;EwjJgQCRZKQMHhMBwoE6JC0EZVAgKCgYQEAAwAMFhCCNJEIJXCcuCczCSeEq4JV4R5BI3CQmEU4R&#10;DBC4IkgHhAIqXTj28/b3a3reU7sEkCCMYggwCBIBAreIdAAgQEAdwmjwnHghWEWmPgpBGmkgRHKh&#10;A+sq+ppGcIRBA8eTUlCCcaiUAIGA0IDlMkQGOOQX2CHYQWGgiDCK8ITBEUENwgsDwOECj8L9k9qr&#10;BDT2BIGahCKEMoQKDwBBIAj3xv2CiJp+4QmJ7CFQCLFiY3t2eah2Jd8VBFJdhsQIgCCRABgIGAAd&#10;jAgA4wAggAoAAABAAAAwABIAAAAMQCYSPgjQwhHIGkzYdiIH8IDBQPwlBhIjCUeDwg+EkcICzCKt&#10;PymHpBH+EjsImWpyKGIAHgD5ZQgNY2G8tvl3CDwRBhA4IThB8IBjw8Bjeewqp57BGeEwWEIwkThD&#10;MI8wg8a+ES7gH01qyNYAJAAAG4SJgk3BFv4k7+XSBD7BK4FgHRYEYCMEkNAK7bP/0dd9Oyb8DKGg&#10;IJVBJLdeWQeCUkEkSCM4dvmdAJs8gq2shPRv3CL4IiMIGYUZgirGLkAXCYWCVeEgsImgjbHggGEW&#10;48wQfonbQ8cIFBLOCOcIZhIqCI4IRhEEER5sIfhBI/kzXCI8IwwgkETQRpgsIHBE2PaCBWD/Loj7&#10;69YDNUSIe2tHl7bf8bTlXCIMAfkEDuAzJshZet3I4mLEElgAAAAAAAAAGAAAAAIDgFAoLyjBwMRY&#10;HBDsIpwUEJwj6CQBhDdBQIDCwINw+BnnUPWA48XCSOXJBFMS/9Y1TcRH2Ce4HIJgQAggGFr7lY21&#10;Efx3PIn2MTo0EmgEm/rVTeAsKas11ngnvhb74R70G/T4qezjQ9xfBmguAAAEAUAQAAAAAAAgAAAA&#10;AAAAuQvHAEwAjAQAKwQPxhDt8CA3w0SEypeYjqBhGBmDbiSrqMXAgNMZZwEeH9OydufWlCHkXMPB&#10;HMa1BSg2JG/YW4AubjNtT2OJPk7Z7cw6tHWB/VMAAAAAAAAAAYAAsQ5Iky6lInEJl7AgIKMT21tc&#10;DnwUL68a6kB+kWcBGgHJGSR1/uIjf5qAh7ejKVwvCK8k09LwAAABM0cnZYpVoIQtViukhHEKIAiK&#10;q3VaIIRQCCIogpAVikirOIl+gRfLPuzypibnQEj5Yrg4iI2uBVeEYkxGeHtqdt+x1V3TF4XxEZG5&#10;EbGRtMX3pNM0VxGKetBdPK41mud42CFDCAjCDiCBjRAYI44WHhce8lHjn7BIOrhY01aEEjWTmoIJ&#10;CYPCRejCD0b4mLBFVCEQIBQad8EtBKSVK2o8zY1JRoemhoJGe+tIuVgjkwhIAZgjcwhoCOtgjUwi&#10;HbpAc9gEZkbBDKEBgQehA1QULWFlNTV7LiQShBYECo0EpINGqdvRgiOhBInosRiD3xmbSFZrPArc&#10;CtvYI0oRGyY0gRAUJdONa6c+XKPBKAgDzBYI3oQys8K79EWGlzK6aVModVotYJ9pGxbI1JncDxl0&#10;hOs8zYI0oRFFwCrOXqYM+usEUUIPAVCAw0HglA1hoV03ZAx72CNTCIEhetgiihB6BgQCGosHoKUI&#10;ZojfHEH82CEUBAgtCEzQBdJqlcN5JYI1oQ+0YMVocwRkYRIgCAnmbBG1CHpwWqaNgWNS00GmolJB&#10;J6W+UJ8MEU0IXBqBg0EgtAXTkSMnbWCMjCJUAQIuPWCM6ERoggGiRsGjRUm31nmbBAKJAgEaEEgt&#10;Gg7umdaMERUIPWDorR5u3Kd18mnBwFQgFEgQSjQ1EkRJuyeZ82Ep4JPQMGpoLSU00r+tYI/oCAKL&#10;S0HNaBALlCZYJAkNMFgoTDp4nmlgj2hAKLSwsARdBtiWBUegIaBAaDpIeGpHEGyli9MEXUDAgN1C&#10;BQsB0IAow8xmoeocCs8/0mCN6EMrCqOjrU+p6wZEo3W1CzU9bnOtYccJhU56lIhDFmZsEZGESwBA&#10;GZrpVuc61toUzkWjh+i8o4RGQCIIAMIIIcZh4Rx75NE42e3OBFgMLBCnMESYQvjA4kPrD84rhDZr&#10;CJIIgggceoIBnie/wIYalBHMSSCEaAsXmD9OYRlZhFCjCDhilLEGFBwgwRiyCJ+IQQhgh+EY+tEg&#10;OEAwbxavH8fI4KCPh4PakgQCKpnAX65IOhuAyY+bsuf/c9dXCK4IZgMmTHggN80BtZ9b7b1bVv+2&#10;pe0GEYYxoRPFS0wgmKwR7gzcB1poEASvgQJ/WcIo+lhEKy5BaEEsDi4iAOENgiwh7hqEFp4LdQNq&#10;Xy+cBA8Bkj4OCBRozMkSwQbCCZcBMSCEY/7zMT/5yZO+/ZjJuqeIeKwQmLBAFAsIuq/sIOsixY3M&#10;RwgBtBcInhYIVhC4mxsmJeN2Tr7hCBIhJ1iBFCB1JcHhBMIB7FwgGEF/mnS/mzBHhOhBNZs6VDYJ&#10;AWeMLW4wSXxcIbhBqIIBIIRo1LYzYX/GBQjWYRDMCDQOEYGEF0IHahApoZ3QaAq+wjBCMIXiKYIU&#10;Quju1Hr22hYaEAwkKxLBGawhGEHMIJoQKhAoLRY0R8VYIENGI4RDhDMInwcEBgULhB4xiZQ3aWfY&#10;RtU92EPnF91/ruCMaMrtjjBcHhwgLPMTLe/Z4tsvr+2y4RPgcfCK80CgGEDyRfzsGCPMIEyH0l90&#10;CCxUBP/HcIwHMIo+YQewMEW4REZdCCX0IDSQetHhL/GiMEFwO4QKCCqYbCAa48qNIfW0Fgg+ED/g&#10;4IRa0XBZJtG/c4QHA9gsIFXsTCAW9nqIRBYI1wgMwQbAa7Q254IBvudgiwwgWhB4ECpL4WMJABib&#10;iiVLOEJxcbY3rWq0QydzhBCPg9PKN6rSE5dhsFjOE9EqzLXnYIVGeOfYmXIjucHHWNCqckQvTtOE&#10;NI2CHlGdgtRgaqCBwNduANnZ9jRNymJlPDGzwcIYZcpOeeDEzvOQPzOCwMSYDLXe31e2c2BWNi5M&#10;zmToHCE58Z5B6wkzI6wZcuhG2oeL6SFtCH52Rq0HwQINvoKjTU1LM7Os56ED9Qgwo4uEBzYQONHi&#10;4t+L1Nd5773but9VxPh5mgAY/QEGUKYm+Ll7LCw8TPjGI3ymygE9iQCvRPtFEF3Gq8KMARELNwhM&#10;AP4RF9FK3rv5jZYmenfNameDkiXzWnJF63em654uWFO3Q1xssWCF4DZb9AEuH41IOm008jA8fHjI&#10;e6N+39U4QaAYsVzY9pYVzc84QeAQhlqYyYSkS6sRHbeie9t/z6aXowLCEdkMuiQpbY//yIGmAMR3&#10;B4KBVNPa7/q6XEwZj6JdfFlldgYRCkmIYQNMAYjiBzAAEIMIhkmIcYRDJIQwB9TM77UqrdaGLFhI&#10;ILH56d2k8nMELvgDpSZJGhcIZsKhqijo1xcIBuLnZuxEyj3liZ9jZlF3+oKEEQzUxy6BxY0fFn+x&#10;2vE/Rgg+bAETM5OakVqOaN+F/uSJOoJc8JWKRdLNLbYcAQQTBqWsjsKqR/pAJXYTNJlvtifXHRHq&#10;9vdAxffLyp6gOAZFTeRohpHREb9DRFTOoS9kt7bsslrvO/vrLyJUyd0vjiYvrc7XHjE1Bx6ZyPIJ&#10;JYW+21zpthfbUvdFYBFl0UMkujhFkSKGSXjhFkSKchdHDvcDjqZ0cwnYh7aa9utZCPZT0m0C0DL2&#10;Vuy2gHYva14mgsxc07pFpNx6QohO/vXl+EgbT31PU0wd3kInnQ4+041olrk7KSoIgrHR6aPankmG&#10;4izGWVJm05Nmx4psaVNKpaLJtMHm9EitkpLN1G5HaGgUfjHVb5wfbwMShp4gvhInvN1ujsN45CGG&#10;RV8FQUkEhNMEhtDCFmg8IxwikMIMWVIquYDXBD4IJDYQHCDYDzP5nL2//br5Yn7dPO3O4IZhEuDw&#10;gEWCBdJhAbp2Jv4KwRlhBsIBBCI/YmwQdVuaTwhOEEwGBwgmDSypKuThJ2CMax4IB+IsnW0xYmCF&#10;QQUgEDhFDIHFkdit1qTA4QPECCDLoKsAVIHbSyeSCQYYQQ0FGCSIiIvhGGEVBhBzQcESQRmEEAIm&#10;gkUYaB6lAMEQYPCDwQr2Utht88XyREAKSJ6h0mweEAgEBwgcSB588RZ2G4I5iYQn1QQuc/vxKgXm&#10;lAEEYGNlzQ2XFtCZfRL1z2CDQLCBYQa+BjF8/tvV8EV4LCEwQeS3NAf498TrzTgceAQQLNAs+Lmq&#10;LXScEQGELMIIDwi6HghmEE0xcLgbQ3X88TBERhDI2CAoHhIUsYQQgvhIQuQQQYvhAsInggsEGvBA&#10;cDEhlgarj35Ji5i+sklThwkIXIIIMoyB4SDIqEEFUaCOQKmYjAwRLCYRBhCZtbJgvETl9nEyZI9f&#10;zRsnWtU7BDlhGeAmNDYQTG5Rr+AyuooyK4IpggcESYQHLAMQwW+PkjcXYIYBLMCghvCLoIHWPCY8&#10;Aaxb8emCQIaEFwiBQRjgOi48EEx7KL/wET7rX3r+9M04cIyjwQ7GyWwg0LjzGnJ4Gx0aDhY2Jgbx&#10;saFjfyZLe+wR1g8IFEXQQXbbgevn4DGjw5mkKQX4Q7CE/yYQBZJF4AFa+jBwQWAhBC8EEwAYQqIG&#10;WCISVLLcgSJMA2fB4GAQQLEyQQDNkjJB0JiRseL0JbvpgYRzGgg+QXCDx9hKWPpIIZhCMDBAYFEw&#10;eWJHTOnCGQQaBYQTA7BALdnczNIRWhxAhIuJj1GzwsX38lXsIlyQRbhAzJwgUCwHbWTxosEEnCLM&#10;IHUEEr+L3iGQuEOqCNazWwMEJqVRMDGtiEYl8BF7GixL+zV3OwvYxAOLkhz3KResKsI5iIwhExnw&#10;YAIgRDSokHdgi0nhE0scIILBBPwR0f4H2EHtVQBcXNBG0EPi2h3lHztrmcI/tg1HmCBRN9/cbq2E&#10;EhsIPBEKIF49ThOGyY+NjYQDJnwOPn9mye+0iYSETIsggpXF4RxleEJRCz8IB//8/ey5f972+okX&#10;GNoEVwQn6wD/RUidcIeREIuEDiQ+PPpubKZp4QdTCBkGMeEHUwgZBjHhB1MIEQYoo++JsNDZ5Wey&#10;6quxuj4pm1Gsb4HNOBxcWqz5FPAR1jQ2Ifwh/+3IkKOcERDIMCwQPA4D7L5m8huThBzCBkGNgs8E&#10;HxPZKxcrPvec3R4Uzc1rN0JLCDLMICQYp4QNmEAIMVDCDUYQKKGLnMbjYlGJMmvEh36J61KltgTu&#10;21U+2ZSJQc2CDzCCIQCCDwRdgLYQyPjQuW9iH/jCQDIdIdFBHGg4RZBCY2EJxoSHa9CN8TLhAIIL&#10;sEGwgN8IFCy8sciceEY0wihDCDnhGFMInQwgyGEZJhE9mEFijmEAMIPwgWEHjYQIxWEzkWjYsOPL&#10;jw8BzYDCAzAo0Jl3MsmCQk8hhCIIvghrwUEIwWBrzzxK7MCwgX8FBBNggGfJ7ovVPCMcwiggwgx4&#10;RfmEToYQYRYZuEYzCKEMINhEsEVYQPCBYPAVATCBcTMuJX7+/F6ssX9rbyDiQWCJJBGaQQEAMEFg&#10;iWsIJfCDxL5oBkutFggcEDgg0wkECMmCDKMZvl48IxzCKEMILj42Lny4QD+AwOJlye/bDYRJDYQ2&#10;JBAMHAIDCRYt+1HhF2YROmEGsZQ1rMUDCDQRgsID4ggWPlhrYH3msGLB0YRlMIlzhAzYocKJAFcU&#10;mCMcIUQHhAF2eAY8A33/PBAMDgMkEEI+Ng/kXJAMeFjYOL6GwEbN+32uEgpGQggbphuEhHEZBBiF&#10;NugyYjBgh2EU2z+ghkbo0fcBfvHwiXCIXUBwh8JEmYeO7lAEM4IxkgibBB5EjoHCKYEYQrjwQC9q&#10;hvXj3YIowgcEDhobH/Ei57rJxb4QuCFkLhMIY8sXNeJCeJGCEYkEXduEPjwG0xFln/seCLnOEQ5o&#10;GPfbP8S9Tp27ZlMNhGCnCGwuN1XWWei2Eghc0wQH6NnuuTCP5wD9CxkbI/YCnII0iYRH6CAdM5LR&#10;n/2cFjw8XNBAdz4GLGnqQQmCFQ0NkgiQyPsmTF8X+EVYRJ4XCD7AoBAiJ7yYFd3fa+9ujoQzB4Qp&#10;YQXCCTj4QCprNPQGMBSfHEghlDEEdcILkFMAkCVghMggiEAcIZIINDAw8eEUWH5Qi9EO3BQpD82B&#10;5kPvlPCbq6nXcpZuEZi4RK8ICTZUHcIpHwiLcIJuscGTCLZhEucIKSgBRXz4oGBII54QUhGAvCAk&#10;37IiGgRImT+eqixvf9PLJhF/CJyZhBEElbH1tjsJiZ88Bv+Gxr5onu0pLLC2QEduFg34IwoN8C87&#10;mGQYoMQnDI/DhlBEsEBj4QfCB1HhDHwn/cT97d7LU3v3cowkLHiQCJUeGtFiT0CuEQIIwcEcCmEL&#10;Yg4CjjUKC7PEF1epFRRoB4K4Ix3CJZkggTo6AFbFbEiGNjxoSB+yYuPaLE34y5eyGf/5m99tp7vz&#10;Vrb7px9BAbYOJ6G/+1V3sngyCNbYRCtIBPbjgSyyfIHZS5qdctjMaAOahI/EQMFBGxhDiIWOAIwQ&#10;ptAPIWCNjCHpCxQffOxpFNig4QqCAYmRQHGd2gMIQQQKGPBB4IFgIdYQHBPMkCZDNkBBHs4QLInB&#10;BfzmagPWwuJixM0DwHosLmvb6TwSMQAQRDhA4IFFiYQWH7c1pc4xjRIGa8EfOB/ozYT5C9JBG5hD&#10;ZHRgAgjXCIWQChQ0UpNYUKHDwRnhEjIIBQoKnQtMSjP06FmKCN8IZsYUnzHAgGNjxYIBiYGL6Gz3&#10;t6ZL5OjWyW7Le2+mEDj4RPkwgeEHhsmbLCzk4nnJGKblpPUQRlhEdoIBq2kOPTJsVR8lO+XbIwgs&#10;AggWTCDxYAe5VM/6PBBgjLCJWQQAgXrsIwDcBmtHYB4iYI4whcxWuKRxMAxsBEggOJgYv4fNe305&#10;oXCQPe6dgcbEhJ/XghmEEggMLhBlAfvrz74NaEjQY94DUNDRbRYS955BNBjBQ4MEEGCNsIZaNr0t&#10;QoNrMyKBU3SFB77IpDRQQYCiCNjCIIQxmCpsJPQDBGphEEIYmAkgkURB9BhCYkEawLFx16CAE3DT&#10;NBGXWgcJglRhA2N/OTLeNGxoSNkyTz/zOD/BGUCz4QCWQQNrKa4QPQjSeFhISaUVKbmfcHzr4sbC&#10;I8IfBDmpx4s5svMTLBBQwiIJE0aYQHBZ8FhBMIBkMvL4nkCDhkHJC3BAMITBBlA8IJ2NsWufZ40E&#10;LwjXBQLAV6P6N/xAphhAMFHTQKpADgKrCNNggmEIggywgmJgCCB4Qy9hIXiCFLGQoB4RiSYRTDCE&#10;HhGJJhFMMIOeEYkmEUwwg45FThIOJeCCbv4qQu0wiGCDQQHGwgvQ3VEz7FoRYiEjg4RP6CLcuA9h&#10;AuqCCYvf4XMrTpylzFhg3BCqwgsEEdofCAPPazm6CQb9FN4QOPUIu4EtcggcAwgEXCCxcCZMahep&#10;gheMYQrBDc+fyiR8uLw2eBxsIBOEDh8TcsBuZLAM2AqCA4+LWaBZo0/DBA+EeT+FiTRhBsAfi/hY&#10;mPOChc25YeJlXyGvTFzwmSAZIeJOfJWwwjzCAQGJHnCAYQCZN84QOEgge4QaFITWNOz7JwRypBCW&#10;4BoqCgyTaJgHBHLIIShc4I5ZBCULklgg+ERY+DggeBhMxFk/0gWDDFHAFBJ5hAcDg8X2EEwgCz5P&#10;LQwEUAyiQDKJAERKAq4+bNm/ALQt8TLfupFdqIIHhHsoibYQaYurAfcBqCioSBhCcIlgJuCEr8TJ&#10;m0iThHophAEjRo66YDqKEg3CPXCABCOEezCAQhAfKXcIDhGWBqPhBu/0Bj8XjCjACVQggJENRABK&#10;sGonrfsmcQY8DwNeLIIqVNhG2EIgDFgMaCAPLgv2EwOEf405IS8CtjQ1Z+2Q8JB5lkEEIEIOTJe/&#10;dHy5bXtvxhAsFg/YiwguTCA29nqmEe4QOEdttEgg2rHXjWDAHWE1hIMdGSQQXLYIFCQPHwgGB15o&#10;lRXxEPDxQhAkEGhSX4RFhD7OFhYIcuxXiiu4SCkeEEBUwkJPyCDSZKCeEgfFZA4ojAG4SCkeEECc&#10;JBSNCCBjgjguF4THQMEKgjaNAI+MqwaSyTLnhYsJgIaL/LL38nCDYRjktEvaqlTUnBVmwGwJVFE9&#10;7uEGgguESex8a95N9b2+LBGWLAc5hAKggj6Xye+GwRfiwKAw39WKX2zzPD4LPjQPAeqMm6jBEsEW&#10;QBttjWDFwiyGwUcgaYQSyaIABJb4SEgg0s1CbyZEaBafpjgWk+jgJqEAw4aGJJZhCYIaQMwVkUHZ&#10;AUAImEU4RiGEHDcIDBHmbLaOYiMOECxIITyryY0W8wqARMHE9mjppqboIohk4QrCHYONDQl0KKBg&#10;sIAGYNghUEchEFBggMEEhMTAY35neToEhIdUXYInwgwYRmpJg7IaTwUUAOKKAKTAFQB2gRsRaFpI&#10;bhAYQMI8HADqkKCG4Qn0DidEy1+JO+mPHx8kf8DxomPHi++kcQREzRcFHwOfFxPwkWFtxrgTgsBg&#10;M+V4QIz8HkM31WiCIwYIVBAAgiEUAE7fo8EBDCQSAqw0JUANa5DRTNSplIWCsNgOJhAcDBAsHHyF&#10;kvm4QzEwjHAY8aHXe6EFHLCHRBIaCFx4Ix3d3W2MhPQQDCK8HEggWCv2upmfCJcILBC8FhAsfok6&#10;4y5iIIAA0ksEDrCPRWC+Sk9CbZZTYTEzVL0JTULUFQUFAEZLMIbBAQgiMcCgACnFcIxMIpjCD4Ri&#10;YRRGEGwjHCKDCDidTS8gYRFhGuDqp73TWzX/OCIoIXBAMv+7m1EJJohBBIKLhAYT1WPaLNRK8Vrp&#10;rp/fr90xgg0EBhoHPQQWvQQBR+mkGGEyTCZ4mAhskbJ08tNQRRBEEEDtUtil6m9piXq1SoQRP1QR&#10;WTgQWg76EBMIBm48EAcpqwhEEDxzBYkEF2MIBhynCNsacIRLx40wQKJAf/8Rwd0IZAglGgQSgYSJ&#10;7LlwhEvCNMBOBgcBjEa/+fCKZ/hFc5IIBBA3BAsIC83lggInIATtmFywqMUCCFwRyEUmANDqhqAq&#10;LsESYRoGECDRQlTkQAexJlExIPCO8IERiCCHADCQSREVgQRFBAAghaIBWCgDt8wkFBAQjkwaw0GR&#10;C4VRhEMEIwWC9sECirAZYi7qCPH7hH+eGwK391BANhV59UFgkNGENYJDRhDcIBgsXAntCB0qoQC+&#10;nSgjyAJYJDRhDmCQ0YQ5UvwjTCCkETfAmgIwCpWiACEEsgiaCBBhECIGUCHOlwirCBYRdkyx7S09&#10;ZGSwjt+eYgg2CVXLl8ETMwQ0Kg1IG0I1IIimEAhyJ5Ma0DimcqJBAJIOZblwhnQQOEi0bvMetghe&#10;EGwWERZ9vE0LBkEQEmEEJ1kEc3CCEprYoBQ1lybLCgsTB43r6EQkuEaYQIIIkD6hfBqkSEt6IBEA&#10;iARBIR1FZIIOPhHgYQEfoEQKSasIf885QIXNWTqs0J5BKxoSsCCAQRCEELCQ0NCSWwQHCQQRxQrw&#10;IVARQggrRZwywh0EhgQkEqLuEIwjIIIoChwVEAkhKSAkhK7PBA4IpDCIwqIE4phB8IxDCKRQRQIg&#10;yIsgigkFnwgeSS34apicYIswiKCB5VG71eiD7iabi0qsSaAwOWXCHQQfBRniJMjx/U5Rv4oMCh42&#10;PFwgOx9wMXM+mCOuRhCMbzPIIZtLggAW9JAy5vxfQk/jLrLXCOjCC4CrDm6EBrKhBJc2wg0CzQQK&#10;+EG78CL6Sk5tj4mSHxIIDEwEAjZ4tvpTokIwY0MET/vBEvYQa+AMfAgMScUhJhIHgYkX2cVDagiP&#10;CAQmeHyT0uILJhBsIwwifR6pNkgmn6eQQOCJIIbiY2TAeNo3HA2gjOCB4HCCQDmbvheJ6cI4DCBY&#10;2EWwQnBVngCrJbF7mEjQ4QkKsIuwg94DhBYs5MkB39CqCqehHIiKwIIDBEYQQwKoKAO37CQcEECK&#10;oGsEEGhV+cwQ+AwoIJDPCGDPIWCBawI5oQCi1oQK6BAoxj2zQQKfwQiCAwQeEggExXm3y+v63nFU&#10;5G6AUehG0CHqjkzUJYRwRBDNPoTHoDDgcWQmEYkEUTCEAC7oR44EF0mchLVn4ihGGcks7pLCpuiP&#10;dHqJCnDGJzxAIODgikghO6DUHdK1EtT8zhDIIoxyt8CFxo9LB1T/WDFRYuXLe2LCfj5f10phGhBE&#10;bQgDafgwibCJ4IJBBcuXCAwHLAT2m9uRyAyaAEKggmCeEChrkEF0tCBOcj8qQUgPAMEYRP4RFBAf&#10;VW/tEf+YINBHhWEVaEJvM9wIB+IWHhbqAxYeLFugqcI2gh8y8fZb2fZLCNpBDyGOZMAoHCOZBC0Z&#10;XCOZBCoyigQKLzwjF0IoGEHgiOCC4QKF32EGMTSUWtPyQRlg8IPtOCBQuEAywk5PJGwjkghMyEwY&#10;RuQQyM6CgwjYgh0xVsGEbkEOmN4qgoC5YgBQZBCEaBtCEj+9W+mJev+rYYQyLBEDIfQhkZX0aGh+&#10;Lj42LDZMSJA4BGwGJF9zbCKIAQQxmoQm0FhaBrBEKIV4cIywgsEC1TA8TB2hJjdWazJUEHgWEDi3&#10;nCD4H93fu0SCIcIjweXXHggBhAcm8cIjnKQ9w9LMmDCOYITAPrNWBggOns7BE2LH/ONMJ/p10NUK&#10;AQQEwUQmT9eLMhOPirKJQGZpKGxJi8tl1rAghmEDhYXGFIuszujBAoIqggWEFjTuECwRkuGzYR3j&#10;K8pJJAZomTxFxpJVJhx8Xsx6rVQIchcL1hwiqCDYDNC+i0YunlD+lYRfhB4bCCRfTAosP+E+8Zkw&#10;IOFYiTwiJdhGEBgPojgguByZOBZcIvv/CI4FBBPT+A4J5OBf3Xve3t7WNCISARACIGKCcEFwMEBi&#10;4QaA7l8Rc1evwSAvDYGcBK/z2L04QmHgjH0EIwOPnveLgcvEcIxgiLsICVbaCYQAoKBUgJn3qDpO&#10;BE1owIEQQ7aPEEYwRHEggd3KO2VmJeJUaLV7Rb2mThHUEH7pocewkFH9BAZLI+JAEWEhdghQ+9Bh&#10;IbYIWL3kDq0cTQkJ8CDF/6Qka+fGz7fJFv1VMATBBHsJkwgP4IJrhzJjBfxAMaLgIIDgfYkWGzUV&#10;uEhLwQameSiHCPIIKr78UikIYMI2giEwL6TYMIXDbhF2EJgENm6YmSAeURCQAAAAATRe8gAAYwwQ&#10;AAAACQQAAxPfAAF8BAAC2nhgPIJtVMPF9NhZ0QdxZ84ADAAAAAAAAAAbP2wAAAAAAAAAAAAAAAAA&#10;AAA0agAAAAw4DQABgQAAAAAAAAAAAAAgPEAAAQAAAB6weeIEBAZEcog1gkQAVeR4AMAAAAEAAAIA&#10;CBYAAMCwAAABs1SXO+IAAAAAIH4AABr0AAAe/BPVweQFgGAACkzykZ0XQABBsQjinBGAigAAAAAi&#10;IAAAiAEAAAAERADAUQn1cbicn+cmwPRFtAEAAAOzJMrE4RqAADmyAwgrUoZQoQ2MMpEGdqEJhXum&#10;r2CweORAAGAAAYh6GgAAEAYHGTsitgACAYGzVKYAwGAAAgAAAABDAQFA/KmAUwAAAAAABgAByBV5&#10;kt3hA2B/eFr26wBgIBgE3Gk94K7eqmAABgQAEAgIAAAAAADAQDAAAAAAAYCAYACAAYAEAgIACAAY&#10;AGBAQEaBobQOfk6pAAAQCAD+CXjFUAzdFQAOvfDL/Q27MYAAgEAAgIAgAAAAAAEBAEAAAAABytSJ&#10;IAQCQAAAAAAAAAAAAAAAAAAAAAAAAAAAAAAAEo/jcZeQXu1GAAAAAz6uzUQAAAAAAAAAABgMAABg&#10;IAAYACAAAAAAAM6MBcwAABAAAAAABneH7lb+AXS3AAAAAS1x23YgAAAAO3BFudoA+0PpemO3aKK+&#10;mvPAAAAACBgIYAAAAAAUHYlVM0bH9wDQoFMWgAAAAABAcDAAAAAAAIAAQAAAAAAGAAYAAAAAACAA&#10;AAAATBAAAAAAAIBAAAAAgGAAAAAAAAIBgAAAAAAAAAADGMAAAAAAAAAACGAAAACAAAAAAAMAAAAA&#10;AMACAAAMAADAAIzgQER8AAADgAABE3AR5ACMwAAAAABAdAAAAAAAMYwAAGoIAAAAAAwAgAS9dltL&#10;AAAAAAADAAbVlgAAAAAAAAAOnkAAAiMAACMASyk9qgZAUEAAAACAPYWMAAAAAAAAAAAAAAAAAAAA&#10;AANtlgAAAAAAAAAAAD01gAAAAAAAATneEBAnAEAAQDAAgAAQABAAhIjwRBPRdrcAlLQVsCdVvV7m&#10;g7rwoLBLyvnyvqg4YP5BoOGDxIEd0helsgI+0rpUrffhUnABBmsg6pC6dhta3fJ0KVVgFEdmTyc5&#10;TmC6S+clTJXKVCkrAhG+QohWAYSdbfEWcmniQR60tqnLRNolf0iEAFekT9a3dPEiCYRVk01dYS6+&#10;Sx7dJMVLSnrJ80uKBcMVPYlFqHhDrgWYQSE8hcAgIHgwgEJKbQVoSs5ZeG1VPD4k9ngogQwrubVj&#10;UBjFu709q1bnMvTo7ijy8SaVW+jzQza40uAQ+ZGJWmhWXIZPqE0imSadjhlZQAiX9DrqoRhuJC0m&#10;Zs24lIeCngARmk8RiAGdmbQT2wOmsgiKbIQIWK46MmpIlkmubFl24BLjL2gBFK8gRCqVAcpMkw1P&#10;0qPyVSsAEELw4DgQQ6vAnjLBBZNgkBSKgRBHTMS6xE80DYIBnjPnzEWELgACA4XAiywgThglgkhc&#10;mJEQIEwrD15EJ6ueRY0iAwhRoEPqYIoqeGcI45oPR7KsI0j6ZvK+p4SErbJDKnXEWNJhAMAAAAE6&#10;ADAAAAAAEAgAAAAAAAAAAAAAAAAAAAAAgQAAAAAAAAAAAAAAAAAAAAACAAAAAAAAAAAAACDAAAAA&#10;AId7gpHFhDG4RRhaIxF3jHItUIcYjaFBGIVRyfaEEQg6FFxytCCI5F/LGO45VHgrkEIpiMhETCoJ&#10;p4wCcfIEiJxBkiOCcdJF+RDTippxHCThB4gGRAYkFzJDIJDZTWCRAwQwjsQQQRhgxBEgxRlEIIwj&#10;D3+ZqMaakpJ55qWGtCU9eL0aVW0iV4P4I5oWEok0La+e6akr20kga40oJddKkhE76xFVvxh5XReP&#10;RsKChMNDi5fwDMII5NEtXcAAMYhgMQxaqaTfbQLvAxMw6FxnnHGLh1ZSMjEfSsXh4bUJcLGMefiq&#10;u9chcwaSAEAAAABAAMAAAAAAAAAANYl8JT3yhYWV9rR5fMIQtYIZQg1GgOHgGgKO4eFQ8KpJV+dW&#10;uCIcgTWwwAAAABl6/9gnBEJswggDj310wWywHM0I6MkRBkMchcVomBThI+vw6fCwr60HNiMYQJGj&#10;4miQLxj6GAN/FvvoZLWi6RiDtWA8skUEMUMvEyi9ZhQyKiJJ+d89BIwbXN7cARNPtF4Gd7Jby4E0&#10;SNRPWSPn+EhXaXxVfuV0/EChChdGyxUUa/DJ0iT8eSTFj6uAqvWfxBGD3XpkPx51saJq30Qrq7Ru&#10;UWzOufT1mjcUcTe2jFjAAAMAAAAAAAAAAADWhRo2EkxQlyZShCgDRWVIslqjzfVF7r7Dbk/LT8Sp&#10;wZOtrTJ0SPDje5SAK71TvS7AZyVV92y5AS6aKe4nUeDPWSenij6PWAAAAQAAAIAAAAAADcJAABQA&#10;AEAAAAAB2ggCYoBFABmABQACgAAruChAJgQDOABIwAxAEgAGJ1YIOQQqdUjCB/Eyh0R32VGiwxdE&#10;AIIAjGMAEBXAkMdHxAalkUknGRmBNYIoIxjCFgCACgAgB110wh5CCCgIwAQNrhEEEZYQCCAwRPnh&#10;O5ye6qcDJi6egpdGoGi31ZTBrftESuF1ftwjQWlYv7ZCkujbW9IZb3XW+IZZVXBZDvyI2eESyxyI&#10;1kLvHnmCRVy3JkS/GoRJTLU0rBspZJXZr70VyXr2arBXmmWJFUC5dCRqfkHaBM8lRtMkap44yyRw&#10;AAAwBgCCAAMAAXWfE9lI2crMlqkopexJISld1mP+26Vq8gXa7aJ+yyvps/x0re/93nyQrQRzBc6j&#10;DbbYPBiKlWnUTE1eWvjNNlHszNdvF/cujQjAQSCTLp5hY5TSQkIQHAKGq2bb8NQO8Ux+Pf0/wPlp&#10;td/q2omjbDFeofFx8Hqp/GqXW8BzBCsOwITws4MXBkhHF3P97apyE13FDlK4FVL5ED6zF1TsqylG&#10;JtNCpoqthkB8P9AFCv1GhoUC5rPA8leeLoO2IURWVWn8ejQP405gzRXdcqH9pttdWVUenJoAYv3k&#10;H0iF8cqZL1wbQbKvwv4gC7qK4+UVzdkEzsjAaJBgAAAkAAAOAAAEAAAAAQYYAAAAAQYAANdM6OAA&#10;YAAQAFAAADAAAAAAAAACAAAAAAAAAAAAAAI4gg2wmuTCPUQSFJKCQKYSXTCQ4WFxzJAjiRG4JNYS&#10;U/BKqBbhGcEPgh98JMYOCMfCL4JGLrDTjY2fBYuTHwGXNiZf/9AACTxg/Fgos74wmgqmgRIowZfb&#10;oOw34I2wkTuEfQQvCA1BC9ggftz47Ff/E3QRCRhAiEYoAaVAC/hEeEPqCJYIHH9mwgWLVrvQCL8Q&#10;4+sBtX8s+VbINDca9Ly8eEXlzKPUj3VARRGJwdHMkhaNl2xiIiNSlAAAAAAAAAm4Qjae+2zlWEUt&#10;edJ0WAzhlq9cjoJCIMKSUGEEKAAAEf52LP4JisNu63JJzJZkyDSOs17WKiUOCqGHywppIDOdQDlV&#10;jC6feiX2qA3gKKUZBhiRLXmF1G+ko7fOAC0Dia7h4CiSA2kctio2g+oDLwkJEkkczJyx+AAAAAAA&#10;ABAAAHhBAAEAAAAAAAQKzQQHzu67YjB96ZkLqafEj6d6qTHeIUErEQcg1BfeaUMxgAAAAAAAAAAA&#10;Ab2Xt83xthKqORrHKbjIAM25w0I7m1uqaI6v1y29IktA09PSLFsPijP24EdZIuSeVdmWPFvQiM4z&#10;k4uKKkZEpiV0njADWHpQpKea1VGkCjuYecMEZwgeO0eSHxvWyVqvayaQREBcCyrcrbgopBaqPDTE&#10;86BnWhQhYxOayviT/b3c9ejIVoMHUQrneOyiUUirauEH18KJmbgn/zR7FThmAN7kEAYigSp0IEuu&#10;BIfqQLEmJEYYCwYAAAAAAAAAAAAAAAYAACAGAAAAuB/Ey+22k2JtHI7NxJeNq0SdDAgaIgBSgANo&#10;kAJYAAAAAAAAAAa3RIAAAAAQAEJIk0xzAAwHIBoHYJEYRNhBzCCYEGotqwIAYB/YpuZ71zLcIbBA&#10;oAZdBQsZQh/fPwSUIkpfOLOp4kAUBRiABAADAALBAEQAKDGHiCA3wQ+EIeqLVUDVsvJRnYNl449P&#10;+EGOKbSIRt1f4CxaUJgF3hIAAAAAAAAAACqaMxK6mRELhCsIblwh+fA4QD1rfPfW8hGQ2mwAIgAA&#10;AAAAAAAA1wiOQ4AC0Btgg84QPqQ8HDWyn5wAAaIR4JDyJUNp5MIBn0O4Tl4SZwmeglthJfCIoItg&#10;iToIpMITgnE4SXIIjwh0EQYRnhEMEDggsEA/hBIIHni+9519wjuCJ8IJBEbcXbYCCAyEAWpEuHEq&#10;1wiGQQYxciCAGAAIBH8hBAjIIAhqiKML9mTp/fCLDAEygAmBlYJ8bUn6QYBAAAAAADKnQIAwDbBG&#10;0AG0wDMAcAQBDQCKQ+JPRSiGoTyC4sAl4QI35UH3CVBBI9GEWbYJ/cJfYTPQR9hDYJerCM8HhHsE&#10;TQRN3jQRdbphMjBJeCXGEyGESwSNgiLCIFhAssEChfCEQQLcJloJLx4BAoXLntfL1uZlKjLN8XP7&#10;Awkiweo1e6EpMvoUvgtI0bRqcWHP7CI6CMAACAAAAAAANgia2Ay40J7MR6jX1Eq06tMvqa1wJbEh&#10;Gey7QuBfTsq2Q5PcF04qWQlDiAYxCAAAANAAAwEAgAAAAAAAAAAwBEBQdQwWAAAAAAQboItjEQSE&#10;AERRmHcKIMEaZY+5fxbdkq3oE7BLOCLsJG4SKiZKxYILlwiLCGPiWPl33CTBBDkSwQCA8EdgkXhB&#10;sIhghPQ98TCC+hstv8RN9P9G3XCDwCBYQD5FlVSF9FYyIzl4aicVaJpvfBTapdBdWmwqz3PJ4IZb&#10;ISXD6uh1YBb3CDFIiJIGkGGKGDtIDLAAAwABgAAAAAAYAAAAAAAAAgNgi+NngWEGwgUEjMJFQuW0&#10;EAfAcTfFDzO08JKpEEToxCapQAAGS9wifE9mtBEeeCI/7WIuLEz2PCw2wQSJhBIIFsELV8ryZp96&#10;NpPuJkozJ++tvrQnRx3ZF+KRYThy5lmPLAAwwAAAAABgAAG+xc0drwlG+VdGMD/U4VQtiPuad9ZI&#10;qahH5LSFVc28yg/aEYAAAYAAAAAAAADW+nl6NdNPekEDK7PujoSwbMSdqntxC2eQ0M/xi0TxAICD&#10;EANfSy1MRaL8hrMG2FCICa5tE80a9+ZN/7qSE10rj2VqZlDiFZNgAAAAAAAAAAAAAAgBAAAIAAwA&#10;AAAAAAE7CcgQspEESqQKI4Ags5KSkLPSgQpMspMkhKkiyxGUKwJUl1CsgohSI9jIzhbJE+WeV6Zi&#10;OZYnmvyU8D2IjfHsngPM00nxz9inVpuW7ES3E22u0L0j5HyXwrn2kcCKRytWl7rIrnvnaEQXx75k&#10;ZVlGiA15lifHaav4DzNgjYwhwACOj0/SIhVG0mbFaCcIaIIIIIMMIAMgwQxREFURB69uPHPkwRHQ&#10;NCEQILCEeMw4VCmsEDoGJ0WIrD1uUxfSAF7ancaqk8V6PM2CMzCI3SBLU3dLWmMd87RtDRdqeNZO&#10;qlNPM2CBUaBAqEFg0qeCVV2rBEFCDWUiGQzt+SKpqFmrfRPESbaH42AUtAwIDTxoCA1T0sMtpSjY&#10;IqoQuCUeHg0Eo10JOZOJ5mwRlQiV6QQJaJfd304RPAhVAQIBQFAUWEgClokNN+lgi2jytSOaNo1Z&#10;QeZsEZ0IjujAgE1aTSZqttFekjo71K6FPM2CMTCJ0AQRIp1dUtCuaBAKEBgQOg6WAXQcIZIi+Szh&#10;Ap4EDoQiUBWvKjJRG/yeAeAN7BGlCJPEEA1rXxWtJpVpLhdmbx+MpEIpHnmCNaEQIhlMEb0IWoV1&#10;j8jYemoGMCA0SVHgKlplDfjhaH/hCGwQ2hAIEGhKEJgsTpHjMK8tzwRvJgUCPoejQtHo+/8GCHEE&#10;byGKS00cmoEe0HRYkCi4yjh8QgnrofJky/70UAigsER4LHwi2GggOCwgWI7Y7mZjmEEQDjCKoghI&#10;wiIRRGEMMQZxYRIMkzOAy4QIwgEZxgzAzPGYZJrhBTGRHzgGABGm1c8TJsdc4wmS6QggwEEsCOYk&#10;sCFHsIz+uXCJMIryQQWCAz6GxIz3zxmJlgirobPaCLcSJBAer4f4AwWhATNoCg7zNp9XCIMI10xq&#10;iTdTclz48ESfwgOPkghmBzwQH2b9sp5CDBGSRBFBCCEOLhC2LGBDIwIgmgtY/vSlkIMEZTIIoRBC&#10;LPIRBGREEUEIIQ6n+jzIrVm0M4RDhGpgXzRA8RSNogMEQYQHCLsILiYuEDj/hYTcSRxri41RlgoY&#10;IEsIIQQrQgNYWNCA2ld+keSiHUEI+liHEwQXNhDo94IJjrLCltF5jGF2/pieyRPVqr3KwRfl9hAM&#10;Igh8HhAF62d9ZH1w1h8cOcIsMfAgFCIYBgOhA1SXw6984+ANAE1YHhQZDSjvve9uTsnf92+vCwQX&#10;CCYRNbLEgg1/R4BEhMS2nwUsDmIIfoQkhsMYQvD0S0ZtnCBYQjCM8+X7gEAtaSQQR2kEFECMfRGM&#10;zl/7/ezZfZP/35ZUyLKKigWQHCKnBBcIHmyQQOJd45l8KiCO5BBoHFMRGZgjsggyJcUzozG4Qz2f&#10;CGQlsIbmi7aFthAC3cILg8tYRraCB4G+X6h+dTa3CM0sIieAGDBBoIAReLkKMRBcIlghOAggOBwE&#10;PFxfTfLzzgIYMygqgVQKsJPSlFhEBhGsx3/CwRdObCIc2TCDYQD0Jixf98TGwQXCBPBQ8wQRdhAX&#10;HKXCLyCJUwg8DH7ExpyQ8Jf/IFwjIgiezCDBDuNzQQvFrCI7YuTSCFtE8mQOq7BF2fsIDhEOTCA4&#10;PEIer+bMEe4QEzcfgcIbhBMTCLsSFggt/QQCox/1tCPqEAh3ES4RnhEYYJgj3CAhmYI9wgIZicIz&#10;wiQMC4RnhEgYINZIYFi3wjzMToQBKC1t9ePA6BgjOCC1hA12C7oTEgfefnCF4QfA+HpG72bXGxM5&#10;6z6ejWCAZnhAsBlggsBtm0f7TcIBBEmSCLCsCBU0qEAoOHl5NDEewwh8KrxjFmWPAYIEdgQihAKE&#10;HhoAtGUrv9c+TCyoJA2WCxvbrL0JYEbQIY5lWNU0GH3AS4I/i7iwKL2yRPuBy7AseCBRsHGhMskl&#10;njCH5lAYIiMBgQu+hDCalAEPSePdwh0EDnCBxSCI8Fnmprp+ArBFMEHhIIDMEBvtTjZO8TnCN8IV&#10;kwHjPNwDCEEB8RYILhAoeA6YQOVgQCpmjDw0aCOoX2Ntbna3sEDwUSCLIDBBIm9g/xZ71gObLlz7&#10;inmnsfrmieiTnOwqjc2OBHpBAUyPhA4Mcnu9/Pl9k7/b6sEYKcIkW4QHNBBV5PgHsC1ILhEEEEwe&#10;LaCAv2aT9d9oIYeMLhE0WCI4WPBCo+TJr/PqrFecgSBkWYIswiUIIMgLhH+CCFoQBveIVSoFgjKC&#10;KAghBGRNH9g6oOQoKMAlJgjzCB5ExQV2kxQXCOQwhCiUxgAf4kPP75GIscE4aFzYlv0Oq9X0aEU6&#10;HOWBQJW+xRH5FFQvEg0BBoCgxQR0iGCO4IMEufMGZEhwVkmtNjAYl7NsFwcEChoB2KvUKLs1RYhw&#10;eYSxfcBwjSCJAwgWluigRgEIMQFVYI9wgIZicIRhAMuEHgjHCAGXbBuEf1wYJCmVgwhDhAcDkwgU&#10;OWwmECwFr37UChEBCLCFhhAUkNMnPwPSJUCwZwMECjwRxGgf8FgMaose8wQ/CN8AbElUdXLCVhFO&#10;ELhNwGTJMxPeYIiwjDs98aNufr5Nxz7Aui4QHBf9nggjgEeJ3KEAsESQLJBEUbKZuEK3/1x4iIRg&#10;nWcQ4QCCER4IF2EHmA7evZP1sLYFBH2WA7F3CAJyYQH3EYLBDoImggURR0RVBZxRBE+oIowg2DTw&#10;VYKYIB3u4/4HiwQrEhIY9VyEkYRFteNEq8SlVuZcIsthEuEBxIIDBAzc5Ztz5wgm+wh2EHbwgObL&#10;aoTvHbLtienrnZ6LBBJCz5hTi5F+LkqvMWvVgjbYID7J7vf3ud1wifCBwQ/1/ztNGxqxYgajsAz1&#10;gi6FyYQ3CERYDlx99jf8XO4Q2AbBCcIVGtF8qxIXi52NhFMCyWjZ2JQLBDcAEq9mqneS0EIgXCK8&#10;IkwgV4t1V6q8yVbi+zQjEoNYBBDsIhs8reoW1Rk1rmkKwWCDwGsBhAcFlmWTBX04QQThAEGIwQWE&#10;Xsub+fOf28XBcQvix4wWcIPUXGhZyeid6aiDhBSIwgMMVyTgcnRYwlgsNFzxM8UOcbIGIwQD/onZ&#10;Y41Aub0T8bJUm0CwHAZf5snIUBgccICiQU+2NiYxiTJ+X9By+ZCUHPhE0EXBBB+EBgiKAwRZhAoD&#10;gMICLGj7hOBwj+FGQBPJhFN4Ijx8IND4vd1PinJglBAsFBBMHFj+jcUjhGBGEUEGEGHCLyMImIMI&#10;KOEYkYRPHwgaGi4QGNhB8IDhCMIEzF5oQi0KpzQZCgowcEUQRkEEI1AbwRdhCsC8kLCRf15XBBoI&#10;ZAYH0EF9BAfd+Ef7XgApzhGWERqZMIBmXV/CL8InHYYQYCGjfJwrQAzB/txb8t0qb9OOLBHGEGj7&#10;DzghTZhwi7CJRIYQVE8IxwiZC4QMYHEoIK+plQ4kJwQWCAQuDrCC4QC02nOup4RHBBcSCB7hBoSJ&#10;bjGx7OCJsXcIa4IUvDwDEzwwkW2LHwGJDZMkb9ftKWAHuDwEEByQLPGPXqK4ZuIWBwhmWCMOhMIN&#10;gI+SAYvZvcT7ojwiiVeB/Kr5aIBwQDHgcXLhBYDCS/GS4bYygR/gMIBDhO0AwjnYIqgjDduReX/7&#10;NirCO1hA7rPWINQzsgRQQMGxZCcIGZcAwhAQLmyQRj0EAx8XP38nt+TIXCLoIbi7HggcWCAuJ7AQ&#10;3I2BwhGAwg38mEKyY8xLuJx4hRAwjGElCddau/e9d7pjhegjm2EHy4FKAld+nhGRBE0MILwhkEEg&#10;gOL2EGtBAMkTTL2w2LjRc8DhsB+JnjW+n5mEZ8Ij2zwdxJdMIr4RH87hBARwiRRhDiMIEgCvnyeE&#10;CiQRb2EFggSviZoS+XyXaEHD5oEsBhAoHHhM2XSnli4RP7CIMXNhAo/on5+YiQMCymEA4CCBwLLn&#10;iH7qIovPBHxg+KIUwRdiwQ7LhBYIJhAITLHnVzwnCNDCIpgI0DhB8IFBGOdYQd4QDCAx1lCKEEhW&#10;UWEJAnhGTMImTCCREDCMGYRNMIKQJEMIxZhFEMIOGEYswiiGEHBSad/xLfzzGid788syCQsmYQqB&#10;ghMEZYKJEgg+CwgG4/otd7WER4IlthAYBSvNokwiKBwjIgihMIREIGoAMIweEThhBgwi54RMGEG4&#10;CNhEHYQvBYQGFwOaN1qhRHbBwQ6CEfgRXLkLaO44I7ggJhAMrLBA3OwQLef4BjY8XP6CA4KGtmjd&#10;2lROEYwROjCELAQUDhAYDD4kvCAQHlOZ0mK1VatClFGiIaEDgibBwQqdwhRE+9A4TAe1gg9sIltB&#10;AcIP9VFMb/hr8IRmgi3oFhB3jqFxv5vLlI7LALHjZpiSkBi+gkAoe2B7Pilrz88LhCJghsESdDxS&#10;2LF4d/WO8XLmnJwDJCQTNcEVwQyAQFwGJbJfE4zPCJoIHhBcqgg2T1rYDJD9e5oub0WF9nz3i376&#10;eEOwGEK3IYQzl20LeF48WDEYIikweEJ/hEDwOEL15IkNMbhopBGCAYKHhdMIBgRb2UDBHmEAgWST&#10;PwgXLYIFaeORMEO/FiVlzDUBwhOWBeq3xOhPAQCLeNEpm9B5IFhAv7EiStYceDwgGcMDggGDz5cT&#10;N00TA4QPoTGIWezl6JNMCjBAKrFYY1gmmQB1oQkNSWWGnaBGZMFDLk+Dgo8GyAwDPjVhAYsNAs2b&#10;09MWJkyWxLR4/8n552GggEEIhbQRNmvndoTN4vQQCHjEEIwRli4mB7Me+LuERYQz5jcIYL0eGqJw&#10;tYQmCA1hAMaCD5YIBMXsXv05MuTJ2J2fN//t9UmEHwheAydhC59i3jTH4SK2MIgI84SgAgTBG6YQ&#10;1CEotIvcU/C9s14ziZ4T2MfcKeCIjbcrZTTISPlzWx7wsJky+np3CKcIjnCCG7GyVwhsEQ5+/BDS&#10;/skbEy9mCNItsIYvwndEY+UEbDmEOqEJhuECgUBInCCZoFmzFroeRQRizCJiIIEgiAEjmoEono44&#10;APIEIEEbrCHKFH0mOBBGf8IhUBs6+M0t3crd+bdM0DFZsIpiYRF7Gwgcf+eJ73WmhQAMCQOCJoIB&#10;hCYSFwgV47x4XJ/iegTPTrQxOEHgjSHggX/QDqgg+PCE/YIPMeF3Z6RCBEFgHgyCN6whxCTfgtBG&#10;2TCGRb222XuV4jJDNgQQYwjHOEAggLizjQuCvxIrmDBHiCglGoA2YkcCCLoTCFwkbFuW4lfRBGjw&#10;iGAIVA4GCAQ34TCAXgP88XWHggsEZcIkIIESBLkJSZOj6Es75BEIgGCQHAcfARssEAwLjR8khWDw&#10;jyE7Gxo8PsP+CAPzB/K1/1/NFrov+nlCYIJBAMIBCdhBYIA8tmT+II5ghUSprCGWyZ/dArGtaptE&#10;vNXqp5A+Yw4BuTYrAt5yhKYoMEgLQDAOcFlt8WF9MIRBCYSCHuHjlum9rhDsIPWBV7E0BlPzgAft&#10;/pifp9LAwgZA+K2JQIRmbqEoKGgg8WJxb/xsSDBDoIPngOM8569B9Vu/NuOyDY6FQQnCB42EP84B&#10;Dc0XxwheEQYQGCDwQSTP/0LmmaxwRhBAsINJhAsWA+/j4vvWCDYDCCXghGXATEmfe4nz1rDhTFmG&#10;hwoxU2Egc9iBcn3t4lp/e9Vt/Vt9NPYkmIhoLg8EdznggTmCAa+IIJ9UOkOxoGCUEU5IHhC/36HI&#10;b/z6aiGA7MBoha0zQMFBB0sIJBApnCAQyzknjCF3EggrXzA5BDJDVymDvMYK8piQ4ZNj7rB/f8fv&#10;xbZat/eTCOYITll9hC8kJfpwXsRBRzSkEyiNgmURAHPw0tASLlGkSKDupAlJ2EKwi3JBCIDXqhcB&#10;fHj+S+EDMIj4QbCC5/Zok9DQnMuEX8IoJrCDCoAzAcIwTCKkMIO4RemEVIYQcKHKolQMEEK4RjBA&#10;bVhA88K6wfMcJwgvgmHiQmfHxck1MqZMAihChoToacj4QKBQLCCF+fLA1nvvpnj5oBlrJiQ14mWv&#10;pwjmCERsiLY+EJqOe+AzbM9Key3KSo5sIOEPgg2EAghPT9Eb6GycJ/CIoIRA8ITVvIib4/+GiGmt&#10;JAqiExPwDPkmGzRK/0IBhHij4QK84QBGEBvUcRAjiIEcSCNk8ECgUJgsIJg894t1KkwQ6CEBAsIb&#10;FvhDoId7PGyZLRs3+M4QT7CJMINTwgf4XNNuoTCJvBBBIIGwpJOIBEAFCT4gFVv+mbX3uQMQNAgj&#10;mCFUptEwh2Ju97ggN4INBAMIDhBthHA5rKvWbWtEqZveqtPIKlTQkJiYLPeJDwDLlxLdugh0EQxY&#10;IZCiqcvsfF82SCI4IbDQQq6K682A/4vY2LHgUfJ/HxokWP79OEaYQzFx95wQaEmFhP+TAYRFhA4I&#10;JBBniexLk8WePwohaHDLGxo8Cj/yY2PFiR/fpwg2EcbmMBd4IPAavk+xMIXhC8XCGmJWXJEvHhuG&#10;jhf+7N9+9k7e1AGOtTE90X0+/EqfMgg2Ecei4BdEwhGP18vMcwxAI+eNjxb/xIT+SL3bYItwheBI&#10;IJn8JnrFgPvJEHAgiXCBQQbCCbC5M2Xyxl4kwR3gsIGR/IggNmEE7KJbgITJD4OHyQmPGv7J7WSJ&#10;7PDYl52WwBQSJKwcIXBBsDtcmgc+LA8towYgVdBIuB34ZATFBHGEIzQle9BAzE4tPhIuEXbBEpaY&#10;QaagKKDlwN8+AnPFzeq88gcO2IgFYMfOEW3SmBGyloyAtqTASFEmEYYRUGEGDQoYVdQv1ACwQiCB&#10;hAFYIfvBqsH9M0XJhAjCAYXvQQXZWLPXsIzzYQiB5YD/Aw0SsT3MwQTCAwHCDRIywUSsitacI9mD&#10;QhYIrwhGDgg4vrZb4CA940uEfTBJDmCZjIRBgjTCEQHBjYFmIHz5fcUaipwjiCFZondhC6j5uL/A&#10;QmePFx4v4S2J/8WvtwgkEAwcEG/nge/iHv52EWwQqBYQbVktGgH8BfhPmkjgYRhBCsBBAU8DMfHU&#10;PE5hFo4A4kEcSCOKCKVTQRlBFAQQjCQcWCCJsAGiBChyIaIBeha4ypgfqr5YvvX9K6zAYI99BAIu&#10;EDwgD8lF3NkwjKEhIBCxIkaJVVDCFQRfHh8+WGNxZybQagYIiggGERRJy/epFjnxQyfphXCCYR3O&#10;BzwQAggaJXrDQRfiYuBxsv8v3prBC8IiwgGJAMaJtawKwgcTLaNiJjikNDhH1jpAPg1VxMmWEtkz&#10;9Gvb/chkKGhMXAxIuN0fJ0XenCQd/zBBtIlGWT1ghc4RQQQvjxC1Y8NH5rCHZMIdhD4vehOhIW0T&#10;NDJYoSHCQoUFIISHDJbhBoIVAmgMkWemWtFB1BO1LQCQoisIpwjAMIMFDhEGu1AYBA46QG6CHJgd&#10;upAe4NEkL7hH0wUh0Fwj6YKEPA8DgYIHHyYQBxyPMnGGxY+CiR8f8NlyRvdtgjnCD4kRbBCty4vr&#10;PhoRwj2YKEOCcI9mDhDm0U3KQIcWrBQ8AzYQGNAqxc3Rp/MERwLCFThCq/zIvHv48SCG4PCD3ghX&#10;sRrehI3iZKnl6edbssFdmwWAgOeCB5YGs8aci2wjCAEEL4QLcaoSH3Hid84kFRIKiQcIvwEEKIIH&#10;nGqPjzDxO0fBwCA4QLPEgaz52ROyiQcBjwCCA5s0CrFjVln4MoISSXBGUEUBBCMJBRwggQaRBBkA&#10;BJIKNBgh8EbQCoubOlqDSYMXJCypAIgd400gA8ym2CFbobCQMBnrfHFBzehk0aYKghoyTCYaJgtv&#10;kCKEz9hx0AGIP2NUUE0EBsEANZLDMOFCMGCrYInwiIIIJI4M6JAkNSFEmEY4RSGEHQEiANq87ABW&#10;qQNbAB7oJRRsI9wYQygAgYSKEfkIMEdWwhM7OSCGYlp63BAfxcmW0Lk9iR72y71MEDgOEAjYQWIs&#10;FFyzRUmGYEEW4PCEuCDV6JmwF4B/xLmNgQRjAjCE8IFvQmaBdjZPLmOR8IxhyCF8IA1gYQgHGizG&#10;JIZg4RdjwQyCCObYsLjVAYnaPg4BAcIFnizA8TPsVfIVUPBGUEUBBCFBwkHGCCBKCFy5csLFhY2X&#10;Pl615WEVYRAGEBLYSFWKgYIygigIIQjFFBviYDskUI4eGwhGEQdkixm5JULjYRFBC4uLAMH00eQl&#10;uEbQQ/AdfIEWFtny3v2zqQIQhEBBE2EPggX7W2dloG/grd2ZqdNUIwijCHYQCFhCJVolplOtDhTP&#10;II72BYDCBwGL2PGyHvEsiggROBwkk0gI+XPD2zZMSGvEzd0MED4R5V8louEHZl4D6VIIBHgJHg+I&#10;IfP4ISQP5hsTJfNV+yxfevvKOKCOKDBD3BCNIEgsEQyCFQgZp04IrlBEYQQW0EQOIoIVA3dUDUKi&#10;2PdFZAxoILfA7BAIWLjbktLhBsIm9BB+ggHo2SvYsamEIwjC2EE7BzHjegMNF8mTCMlhE6MIIjgu&#10;EZTCJoYQIthBGoAkAdYsMw4UGogQhbBFmEThBBhIIo4CNApCl8IwwikMIMDIkkCEOCEEXBwCiTCP&#10;sEEOGhVXBAcDgoIJH+sIBFjv0xBqdDYsJgokf+PDZckf3bYI4whOJGndghGbF9E3hYQgSKOQRLhC&#10;oFhCZn/dG3A149oIVhBcFBCYn5x5WSLG8uS/7Zqt2SJ3W3lOnwkHBAwig1kdoEmCRBIgLIIlamFx&#10;MSARfvHixF98hpEKDb1fmt9bdpxgjnCAQQXFUyQQDBBF/37JBCcIHhAYIPG6sEq/eL+9E/bNVuyR&#10;PdfeWCMMIi2AWf4INgtcP7hoAcKrCQEPE6AdbBRCE13jGEBgMBwgecvgebOrvbJF/CeyVGzXvkr0&#10;wjgghl/UTCHQou74QDjFmHwiiCKOggn9iYQCCAsggW/+BmyEgEKqwAsEPgcEJ7dakCHiQjY7BAXS&#10;3ZndkaM3/olr0wcDhC8ILCRo1lIqAUsIHhGIYROM0ByDaiX56CdoGDD6Rqrvz03vvtUYIyWETOCC&#10;atUy36QQQgjz6+b2bCEE48B+9AYIFaCBuBQkSCAbaPPqGCBYDAQQKPleDjx8ouV8I5rlBCsm5H0a&#10;1DwjeUEODGCmTABhE4RucENMUwRkOEiAAMwRkxABJIJBAxFPmphGKYRRMIKiixgguCggELOEEVYO&#10;cwvJBHmECxfzE3JBBngNXDUMxoJIRwHCOMEMDLhHbgg5sSTDRwPmTOXL8yeJeQw7ACkI0zBtbp9l&#10;qJE3fKMEXEER/RMIHGwgeB6Ye/HxYIBAY94CQQLFIHjl+OEWEETYaLBAbwQLCARqjZeKOEauBCCI&#10;A4kBwjaY8IIe4RrwAQRAJAEgChCtC4R9iRPuEwCu4T3sqBBGWEDggtlg/+j+gWNi+sLi5qxIDkh8&#10;WLbLX4cI2wQ8MZwjfBDTFRENoKBgY2EPeELwgWDwcJm2K+thLXg1whWCOTI1BDjEXXBAX9e70Wvx&#10;Kr+44QaCGXmBYQqJjE75Y/miBgwhUENMvHIIZy1k9CRvFygzFKUwkKcEKADPcJAG8ZwGmVJ44Q6C&#10;AwQQxeEFUw69k7vRiAUAfeQoiKY+EaxNwg2Jsa8Kb2oUKWm4IUV4h8IugiafzGiQQHCDJRL+LYQ1&#10;wimCF4BKCFWjbWPAYTmsIRBAoFmuYQb6AT51+ra3uvPrTXMwjaB4QfXDJGA4QC9uaEbFDZDoGCOc&#10;IPFbyexIIOo/Q8yYQ7GwhcBcEBaMDCLhCnBBDHEBFSGjIOEeQ8EEJ5RcCEEAghUeIYQGYzCfBNMg&#10;RUIAEEIthBIf4rsbAu+kRAkoaEQmkhYfFhI2PyvDf3yjBEswRD6LmiYLCExImwCewjIjw9gIX2WI&#10;m/0gMIdBBsuAI9yefVEENAwgmEKxIIlrXUNnJ5IQQbCI8BhDjAfX6o/EUDITJMwg8ECxsFBBFLwg&#10;EdG+nCNst8ITgLehoIBC2eb7Lj08IPhAcIJgMFTkywgkJAEIBlBSDBggAAABPGqVSRk3I4YMAHAo&#10;QqAOIgx4FF+QQERil2bkhKIIAAgGAADMFgAAAAAAAAAAAAAAAAAAAAAAAAAAAAAAAAAAAAAej32h&#10;utmDpEAhAAADAAAAAAAA0iZxwAWEIQAAAAAAAAAAAAAAAAAAAAAAAAAAAAAAAAAAAAAAAAAAAAAA&#10;AAAAAAFB3iAQJwCgABn91Tvt9b+eAAACAwAIEEE+BQ6Jgc0+TR67I5lZQ02aLdk7DKHWVYIAgAgE&#10;/lMKMwJVgm7MKcAJiwT4mD/m2EP4lBtll/KxvZRNMmbXaq3alkyOuOkmwAAAQAACAACDAIAIDkMJ&#10;IARYCRxgwJA5hCBAsIP2NQsDE8O3uwAAQACEZwSl8SbVOCSxC0wojQi9CSawnFgeEIrCQkQhAmAW&#10;DhTSUmgNwTRnQCTCfsEigTAmExMETgSEGM7/xASRBNGcaVZLRJhFEeEDsc0UYRcAECDZiVV8Zfv8&#10;+gKQZVPMiUGIhDLECkFiaElOYUfoSvhOFYQwIBmENT4LYSaYQlhFpYQqzqBXbU84+v6yRSvGSc/9&#10;rgQAoMAIYBWjNdvowUwYRpiINYRsQNCEOAJhCSUilnNedgT65WwYgjLlnVi0HIQCgBIGER4QWCKZ&#10;hIBhGSCTsgBAQqqqt7YRBQhhMQAgYIoMd53x35XMVRQx8WfpWZg76YylXgTMAzBpkdbvAAQAhD9L&#10;J+YlYYzoryk+tw5lqne3FkUmc3SMiowmbcQ6l1uAFAAg2P+nsIKsuA9UmcBsiWOreAv3qd/eEt1S&#10;j63FZIioE4umra1GGAQBAoEAiDGXXHMznBB41DpuejTWZnEneswkJEpWMSVWZKEM5GUJlQAQAg0G&#10;EKPnsxQhkC+Vm/NplLT9ynbEjUCabuvRz9v9MaLW4AcAGj1/FlgPx/Rifjj4ESBAECJTCYn4utAC&#10;exGE95LNTV1VFlAAAAFCAAAgABAMAAAAAAAAAAAAAAAAAAAAAAAGAAAAAAAAAAAAAAAAAAAAAB4Q&#10;RfTCJiAEHgTDQYAR6ZSBwIDAAAgdMAQDoICQIBgAAAAAAAAAwAAAAAAAAAAABgv8IiGEzogjIYwg&#10;mCGEWCBjhhJMYwghAkRDlGEOEINEEIGYqMENLVxhhGwgY8IIsGAF6MIWPEWB/DDCHDCADKIIYIEI&#10;QUMIGMwzjwv12RkHqLChMG31sMQZBoiiwqDw4bLH8KIJJDAiMMJDCGGKLiCLRGGQeGTtofgyIEOE&#10;jHEjYI0tcpi9hBCxkFDCCiw9BABQ2jQ2M3KMCIUfEMM4ijRlHxYSKoBhoWYo4TRI3bU1oCSxnR8W&#10;osOEm7qnwu9yqg9Slgdrp3pyR0PakjIzIwRgPUzpKhmRkRkb4ULjho8KlGiYsOJHbU58LBNo3NU6&#10;QEljXRIobRwnbIobfc5ZT+J9IIao6VJEQ4g2nJSMyMAwJoiUdDNDIjIKLPmCO4AQAAAAAAUSeMEY&#10;AAABQkzEDiAAAAeAAAAAAAAAAAAAAAAAPEIAGIAAAAADzMIPAMokgnz+ErKFAChCYCp4ES0FAlPC&#10;waAo18I2wgXCB0IxvjaFtAgUZEvie4RHQkvTzXwe+BEahJ0vCAZW891JadTxtVViif7lom3u8jBA&#10;qECoKBC6PQgsFgQCko8GhIb/Sv4xaW+CX000JW+eMvTDUaiwIBTUDDQW6mhpp/pcIkgRPGBBaEAR&#10;iREIaLjJ4nlHBKleAIFEcyzoktEjfmsL+EGgQlQFR1SOYjRQ95dvDLD0IYVMIDJhPGchlSMMAb0b&#10;TKhmwAgIGPQgRMxsCQmAwEAFqcgQQgAgAIACdgAEBgKk0kAAQEAsIYmECQiAwyAAAAAsVMsMBgQE&#10;BYQKYyEgABgICjzKgzRAYGBWnIEBAUSfQQgA9BQKAwAAAAAPAAEgnACHz/QiQZehf4IFuEy2EmGa&#10;zMG0YQkIJjxhFwQhSgjKMIoIIOthIzgJAzHgM4T/4TEmEYt94RfhCQxMJJ4RaYQAmwQHBR25TbTA&#10;v4KjZAs4S5wkWYRG9eGhmEWYQoMbCRuEXBhBMLEAgEiUQCICBKA6C/p4PB/50AGE+Sm/ERgEX+Ca&#10;eCGwSXgmqgklhKDCL8I0gguEFxNwP5gh8aCAQRDAsIFnxLe17WCN4aCHQR5BC8IgwWEBi5ef/ViV&#10;+CfWCXEa2SCIOFFsZTgi+CCynEGqlsElYIopbCDU4S4wiMMJFkEBhBcgYAQAYRNihhB4xiPEAgAA&#10;AAAkWlYOsERDqBggP4x3CB+rwMEK/OBAvnj5QMi/4S/wkFhBsJOYSLgjWCK4IVhF8EDgg8WE7VhB&#10;8fJhAcDCRomJa0yYRXhBs+EPwhMEAgMJg4sarcjAseNhMNhK7/rYSFrdTbpwhGEEbWOgYuSsIswi&#10;TdWEHTYDhLjCRgYRGGBGEFwAZAABhEuEGDFFojhQEMAAAAAUjGfLEHl4WE8oH8UX/5aJ/OsNIvz+&#10;ECgiiCOIIixoIBmwimLAJwjPuBe/FjxdtuVFRiXpzQsDhfRexpLxgrxH+ELgguAwewQW2EBt2SEv&#10;NyX7nZeFolYkb/3FWRPaJWCJYIDEwi+2EcRMIfArwQHNHxaQ6LSM8YsGQqKqyepAIk4JYQFYt1E0&#10;JLyxgONGjdjXjrmfluF/i7WoUbMXdKP+Yi/qnmitcJ5wo83CHYH1Ic9h9GYMtM2bWXGyNCeuqhgx&#10;3jCB4nSKajsl1dMKDXU2TcNmUv5YPEoyXECe4qgUW6wWqy54NgEa2LjmfBQ6CxIOo7li4+C9L3zm&#10;fEpmdQlKPecucyIk2JRGNxuZG3pWk9fZR1isEySDYWWK6UgGO4pByOtSYBlFcXOy2ofjABDAAGAA&#10;AAAAAAAAAAAAAAAAB4AAAAAAAAAAAAAAAAAAAAAAAAAAAAAB6DRqCQeBkfBMxBM7BBoJT4SxgiSC&#10;MMIuhYXKsIJwQiCBwQyCG3ggeEFix88zq93tBGUEbQkER4RPDwPBVblm48X8Idi+goKQKJhIKCIz&#10;CJ4hBhFIxDIbEEaioMAIpmiRmC4nOCT0ScIPDGPFDAjhE1QTCdOEV5flRHPC+HhJBCEZ70DHawQc&#10;QRZ4wQ2wq1aQQRBsEWKCF54XvY+OsvUSow10yHZBAIhRwtaPn42T8WuCDbBDlBAssXuzmeP82aEt&#10;gLEBjAihc9GiR4T2o8rcdeszf0RIyQT/2QUz2kiMSoUxYkWOjYOE9SBBiGBDkDIenhR+o1i3dTqR&#10;EOcRILhNpnqSOYIxyFTs96gUa6RZgjHAmfeq8np4q1DIiAAOJQtRsbwZEoABwuHMnT3ykjkAEaFc&#10;kWbo4d8O9Hb6hb7KBVRbCfa8ZfdOFaE1XI2C/aNG8TjjVvRZsPgAEAAAAAAAAAAAAAAAAAAAAAAA&#10;AB4AAAAAAAAAAAAAAAAAAAAAAAAAAAAAAAAG2AAAB8rXqQr8NVqmtKdbaTA3ZVa9aTEeZhjMAAAE&#10;MssY1DFkU7g2mgQAABbwAwAABiR/AglJG+YRMxLQQQPNYzEOgiLARTAEPijTIQuWeXRzgZGT6AGA&#10;XwBCTGmSXQ5i6OwJHRkRjIlhTOWR2BI0yGBHMkXzl47BEaMiQRoVlAoQyxfELx7Bx8oyAhcoXxLh&#10;7CAQgZeB8GHwmBJowkVIIuAAsIjIghkIQEsJCEII3CERAkND//+AQyoCGEOfhFWEkM14JAYRPBHe&#10;EYQuXNEghHblNZZwWnkUNFHAvwiPsJgcJNwRBBCrYSqhMBhDaMILABxw2aGdjKPiSZkbH+EGwiOC&#10;LYDhJbCHQQCcDAIIJcj2vMVdleYiXdec2kxokD94m2gjfCDzk14vbzFqrad2I+IhvrSXCo/Nm+Ek&#10;EDwiMIFlecqV9iGnchvZLoUdtckJKjNo3sgel158Tu8XE7FtV/WmXYnut9Fvom9EtEymK1nNxXEd&#10;Y7etuIROEq48U9XyGYhXiYzkkV/kmC09ryWLFeOkJ2UIXojY8+k2t89LYa/MQqjJs+W3m45kppsm&#10;KG5jr3ypEjwnRLLej5+SnTvAlSRvWSWm7UCnDQrDARbScfkorU4JsUfIYYGCDirPi6B8SlCYGqyM&#10;ExE/Lo3Dgyt8gEst0BaB+z1uTDPhhYLODO28kYPLb8f44sB7iz3mH4fKE6MxqaaHOoF8MhOZVnuJ&#10;+AAAwAAGAAAAAAAAAADwAAAAAAAAAPAIAAgYIALR8XJZb+t1oJpqgmkQpOsSFhAYpGxpaSDwat0l&#10;uy0w9lQEHkS/Em9c1FqtWEL6pakG5tbw1bFYINEzNjk6D5qmFN1NHa+EsdyUY6ztzg0AwBoDKdtY&#10;wrFclcjS5LLiVnYgWoiIHdL7TR8vShvsC/L7ibdiYFW3i3I4DoknJgxD570MoIBjJFZJBnCAwO/4&#10;eaKNg6I6RQe6OJbI7Di3lH3o0GeIg0QVjRtFCwoEkD1RMJEQQEMZQiHIfHiyS8ALI0ys0n4tLYDz&#10;nXQcOcB9cWSAHDpgt5nbfa3ShZDcYcdig8onOQ3/WE8RS3tHq6m+hQkMlKh4koCbZs6EL1pYcxbQ&#10;0XKBJBD1IpjkCQ00lNDMBXiEokgbDEnZ5BhQwDEIjfMAh4gDLTGrTnW36mFOBdM0DgDAciHH7weA&#10;gAAAAABgAeDAAAAAAHgADYABwjLAhwgj2PkQ7gJ/FAIcI3wIJQkXQiKBIeBC4EpaEKoCAKPROO3W&#10;5rXtpXHWR1m6LUJurWMIdkwhPon8te7cIN35CrkMLemt5hcmRtMe+PNGPt9pyCIMMy6aijM6uD0a&#10;RvwiSasbg2ihDwtJDH5f7nk//E05nMwgcBDEYp+wxjrytoX7bY0Q624kByFvpFQJ6nPCY8hBKVoG&#10;IkZwviTPuF+e1cYCrcwwwKqDXb0jHiT5lWQMYTN/BErh98E8ySIrkVKwh3aLKuyD5UUg+QU2UcnW&#10;TIjbkpCwJNWRdpPAVg5KyXwXYjdOqBGTq4zgpGi9Oibgww2FLsrYELHDHWBMphhhTNTMWPAFIYyY&#10;7BBK7KB7TYSFWtpxXLxLWPoIYGWeGQbm+obHgPpiOmOjEDCGXmyVNtJ5swSBTw98iKsiV+PnSJyO&#10;paJaeJe3Il5LtCcxSwArlkxCSiaf1+EAMAAgAAAAQAA8AAAGAAACAA8AAwAADIDwEAAAHsEQphLW&#10;IISU5QJP00mNBHCXc9GPIeJPybik0EVYQ2CBQRHhFuDgg84SCgZbf5qQeXo1VqrmKOTCTkEAgVQR&#10;jCntY2qm+K/kKKWeVdAIAf0IRAgDg1q1Ors2lhw2CRpK537LYaUwd5wgFTHtEnchfU+ykIlTsewe&#10;0nmrLU5kqUp6Sl6JlNKKUiwdElNg47fDkQ4k49kArfco+iZBItBP5KTmpMThMNKAj60AGLrwiahL&#10;BDgn0kprdTdlxq4vJVb1FF9o9/DuYs8jpiSk8To7iNVpaSm/kWduhOoJLfhJstlaWbLi3pTY4moS&#10;2tAV5Ft5MIbUpoSG2M8iINAyjP1nSNUDJaATl4X2SsrpHyFHm8Lg+GPMbg9MEYkjIEIqyrZ4yNZE&#10;mzWO0ejwQAIAAAAEAAAAAAAAAAAB4AAAAAAAAAMAAaACAAAYAAgAAnwAAAAAAAtgIIHBCngMITlh&#10;okDyxZkYip5URyTo2yCap6xeOH6JgoblgOhIHgsEfqHpZ4zrC+WAjZAdiRQ4d0TZn7vFyZTcFhwm&#10;RRRSG0rtIuoKUiV2GgZoiqJEvguoaRc5sAxhi2e8xsh2KLLS+Tpd2nCzi6UWOg8R6So39XgtZ930&#10;5JkoeFZXPSEZ7BRVcNdib2IMHjztprF3b4H2N9xqTFccOMZ99ZGvRkkEUUbeaZkI4mPDjeQO/nUE&#10;smbZvqEQyOPQ3hoa8a7Bhett+1h6Vspvq3IA57s/zGIEfCULPAgHcBYJFoE3hTOK8IISDbrKfG4t&#10;eBcLfT2GjWazFuaosC0+ZRtKeHE/Vi2sRbI4PrB5d2lxxWgoEb8hOiaHU2W8murUmmC9RWElGCfG&#10;Wlj/4lEhyelmywsSSS7u2CRxeaSszXYEZn3IXEMxzqlqkcLjBmKgmRFdy3CgxJiM2J02phvPAABA&#10;AAAAwAAAAAAAAAAAPAAAAAAAAAAAAAIO6N2XXa/ZsZLMqFs+61mVs8tp6gf6WRuvaWUAAAAy/NZV&#10;pqJ309mghlHI2VV0PAAgAtg5ekNfHuT8Pcwc5kYMjHHPyAukdDAAIyHCQpAAAAPAAAAA8AAeCBm8&#10;oJ7NChGqEynJsJEKGcZSSDoZBFgZaYkAFAWgwbTXz8CAaFDwMMCDoYQZQf0AAAABQ0PYJOMVzjEL&#10;ly8EAIIGgCAivUpupt7gSyyRCu4hEKWV7s/9DqL0eGUWh0WKX0hsTazzHeAwIUE/cXVwisYwjiHG&#10;iGEi1oyx6GIM5hDIqD9gCUrgLwQgcPi1HUyNdFSzQPOOEk8bHdPcaIUhe9vIKCSieDHxYUSzx0SD&#10;w4ZSZKSuUpeLRvQkrGjzAhMCa3rICxZiwklSG6JXYNE1/jwkUOlfCCDRCCOIpxDITS5aLxyFIb1F&#10;yTvxME8gqlIXkMiGetPQ7VrFzCRcUKOQzDL38ItEYXEMMhixQuJG0c/C44RBiCMLD46CXxNEjfil&#10;huPhASosONza7Yk7KjzH/MHkWInsfCKxmGAEKLiwjjFGjIJFmqXL4RoZ0BeEZmIgJZ48JkEjb6sQ&#10;gNiIGwcUMovBcep0Syy7CBQawgUGPMbNM5Yq4RoMQBBEdG0QwxaI4xYIok9bEgiyStKKOiTusuwg&#10;MEKUj1W0RD8WGSFTQeYPYYPfKljbyJOrhFYzi4xxCihHGLRkFC/VjWPhGYxAfhGYxAcobPEjxMSO&#10;vqxYKxIEuXr4KiRlF4LDJTonthAoNYQKDHmK+MUYsZHhGYxAdHjiaIYYo0RhnEi44S7EgZoskrTo&#10;sbEjZGXYQKDEla2iKfiw/BJtsogqgBCIRCIzjEJNVEYcECgIQQAiVJFNkXLptxHI+kiMWf5iDJji&#10;LSfTWrCUlLNG00zeChqCrAgdLSkbaPCunhA6LQd1CBUtj82KFcnBXUIHWhALUlFdymj2OM6EWOEj&#10;ABDRQyfqEvo1cphE+mTBhAh+ixMaBLXYuoH1yczYH1vs2+oDx9Os46c3jPTUZdCpnNHiB06W2i+g&#10;ctJGFdpNoDlpbGa6tpoDkp3Stn7aK48NIXJQeuaZeahu0F2lJROmtIz/NxrHgtGNjEEKJEQenrMj&#10;psmAKBvNe7y7EaxjPC+swIrUCAzTusWz/XgoLALo0E8ZBQ2UBj8dAzcVsShtAIGzEyTC2pSJpCzb&#10;dAhioYwSZ3CT1wUHgQCiXX3Q+wSJ9eEFgQShBYYibIJGcUK24sGgGkpqesJNFoHEgtATQWjOeEu2&#10;PGgRe61gKtj0py5IEMhXQgraglcr0pm20B/PcsALspOptAdkdj6A8QhE/AsLp8ohJ/PC2qbilkc8&#10;PTRj+Q+/hIWtj1bri+hKRTW0BPyCAfn9kuXYPtEzIaGwd2EjNHdiJ4QGhBxiGsUtGDtQvqUaHDoU&#10;GeuejDxKFEAKA4z2s/+EDgQYhSagfwgkKD3EgosFB4bxYSMN/kJ4QKhBhilZsiRLf0g7yNxaIP1A&#10;YUJKE5i634IPQgQjxU2SxLhLC0wpAmhlkmqJiEiSXOYOd5UDgUEBCCACFikiFW4V/WPEA9EZTAAD&#10;FVNDJh4QXCAZ+1gqgdSAqBQCYHJ4NMgocuLnDlAJUCFCcxrmf+CH4QmHHAISxsgV1h8QLIDkMZok&#10;GO4oGThEmEHxABRXN4EOHM0LgcwKA7cP5OYuczdcDwMedNQeoNKt/BOqCFC5o1gC6HCUMQFUmxoe&#10;EBwhAYmZCVBRACk/yhu6VweyA58YO3uoAHB5zFzmPuCD4QMIUtifCcsLiBbPQxnZhIZ1cngnhBsI&#10;EGKT1/kDvyFB03FxA+fTjPXbsEHwgQR2J8JIKBhs4UU9ipgKyoILsJplGcYtYa4lQLAoICECUHyN&#10;uEse4HcnV8pijRisRAuEBwQZlAI3/g3e5dAcTMHgrOM9pbBEGEJCAFd6xsgUwDFCwZg4Rg8mxQEh&#10;qYRKmEGIIi6KPGrYIZj4DPCZj8cO9mYgigiBExBFBECJg+ppMHqaTBzZ8grE7elsERyJJCORJIK1&#10;wRn6FYX/V/nqYJmICljQgKWJeHZDGepnA4xBFCQEniQgMxiAV9fvRDJEihPoRpJogbZyBNSdEwKY&#10;gKWICkYyoM7XOkdiDZjGhi4bZBThCMICGIujV0vUFAHL8NUEjZCnGzB503qUFGAgBxndX+wQfCCB&#10;C5YuQKUAmFxAuGycJDNyp8JcINhAgxTJyfDbssm4ucP/qAnMXUz9zBB8ICEf9Yvwk2FzhRaU2rYf&#10;mgE1Je7pfOMBuGKEK2AQMIGYdl324TusSOBnueojKMIZOiBcDhAQzIwX3w3KMNc3gxC3Jxnrq5wh&#10;MOEEQa1kCM2xQgBKB0MwcIwQmDnOo99OBwh+JFgPR1xSwEq4RIjCDoRAcIryFJA4RXkISpxIgEiC&#10;hEkwg6EQBIgoRJMIOhEcvai1Ap59CjOkkxncTBTTywU09fXHycTEWivaYEzRrGCSkKMElIYiBQEz&#10;QoKBmaFFmgzEEUMHOGEVpCKwSbRMm1ld0b1xAgCMWgICDzGgICAJjQEGI5ZYkljagTToEE06gTz0&#10;CMGlQvAVGmaNyjibxAhoy0GBDTLBAhplgg2/YSDCMZdD3W4mEBDCEJMgZ7l3IH9+HW43gz1WSM5i&#10;6t+wQfCCBC77E+FMLiBfehz9hIMtoLoFwgGEFDFCs8+T/IGn2qc/wxVBQE96cZ3OYurhAo4QQdAd&#10;fyEWrc9BDIwdQyydmkqzziCYxEAa6YuSMFgUCCHUHJiYORe3kIyA7lEYJgSYEtsHKU4LPhAkgHig&#10;tybiXuEssNbRsFaKZNHyUSIwWCIKjY8A/bYsth6EUyfaHzuNWWUdj6xCY0VwtAXPiB5QAe5ietfs&#10;qNAvYWt8X53zTmLnN6CBEEwhMAByQQnCCTDOL/plAyDZKgQ0yQSxD8nGCDxiAzC7nsKJfFhwlDNE&#10;ASIwiSMIQEUF8ndN0nFwiLCD+xafmVjSIYQmMIEMSCLoJWONtGjba++/M0KG1P8z0X1UyR3rnZMZ&#10;pgbnua3O8Bom6mTERlGkhbK222s5ja2wx5AJFpwUkEBkaJOW4QOLBEsQWDINFL2FgMEUDjEFCOPj&#10;KPQkHosh6LgXyjiJs1HFN7WM0RgZzEeWxueByTvUHbUDiExxW02wGEnG2BNBOECwg4YrusRRO/dS&#10;AvagUwEW8U9o/CcBTwtghuxskNjS4ojrqAP8gco691SkNaxE6N5aBLi4gfAWqETmSZ/SnRkvYUca&#10;LjxJNADmNrO9wghBB4BXCAwQPoRcWjYpAp+RIJ/dk6nEIWDOeEZfdfFh42Egyx74VOEAMILCIFmn&#10;nwTgsIFn5ceiaJqbtYQfCARXnHBBnfb/IHUSff0a6R8dlk58UPiWpzZ/j2oSjOMhKFk9ZzG25wgM&#10;EHCO4QOCGR5a0BwZBFciR4/0WbAIIpUK8SP09kQD6KEvooS8QnbyTMdFblueGCnPD0Jbkgbk31e3&#10;gVX0rZfZWMjZfU1mJKx7yZyhEb3LF8jjJQNmowWBQ4QLqg7lkLN44HfyHaIwjPbAkpSXZ9E2jlwi&#10;DoIPiQDos9GHtBm23Ob/tknbcxcILsEUZr/gcux3tMfyoI2pli44TZuBGLBsYL4jjbKUI4HceEyO&#10;20LPp1NRMaJ9gp4gQ6Gy5hKJjPe2eMoIxxifbaoj9+lspB+kXh0JenPMAnGcNmiDjW5UQQ2PUXEU&#10;yRpYvMiEMIIKM9SkfpRO2qZZbY2NKamIPyxTI08wNZPkmvqFGk6hqUYWldYni09tAsNots5XWtPk&#10;TP0DyB9G9vzBVMZEumCL84gBPQipmIUnlv4IBfbZHER5TCmgC+kgOyLKC1QWCBnGHeCMlpK3ohWU&#10;EJleyN4yzjEmJnq9tplbrQwRPlggWZ4BZKuXirrBBvQQ3CA5un0qPd/aDPIKgtIKEwbWtGvFqNNW&#10;CSYFAY8Oo0ZJNBqsZNGh5Ex3Yc3cU3cQ7Rt3DBEkSkWJqZJ7MqIlps7MtJgsC2Nx/Ru6BY+w2TV3&#10;iYqZrBOzFNTNpFEpiWqwsE5WPmJiiQzudaZmtb27P+8Zc6OrBAf4QSCBdiXR0Wo3pYePjYQDPFjU&#10;bG28jBDcXCBQOedbEPRsFEmux1puAWz+WmliNLuaSBYu+oTuBFbK3zkq8bF3ORY9tK24sSf5NmUP&#10;Ww3ssSR5RJoAz3qEbe24yPGcIQi/NWmwQKCE4uOe0RKOE0K4GCDZNi68E5KoY/89bpoAPtRNOU9c&#10;eGmjGmykwIjbwvvskm+j651jgTeQ8D1BAb8YURmEH3EIIvaE8llzrPBY1VrMm4pgeSLlsQuwZPRO&#10;kKQVAG2y0Sxn7xBAiD8A2kh036tRYqxGXwzN4y97CR2arlOrWwHNBE0ECxTFn4oXLydfwQMghEYQ&#10;EqMQmIgq7NExYVBcSJgoWgxYsaPDzGiTVE6sAgUeLDEVksa62GqkmgFjW03+6ltEfhR25qF0mkmU&#10;VEpqyUgEZOpTqket2BRvnpsnKBWNCvKn+SuIWQmJxTNWktEklN4lK0pCUSMJICSa1pJ38ZxjDcMO&#10;cqBYaAhASdYbcD73Wj3tuaxt6+2CdCoHTJMa4Hgj1qxzijShlsPe5SIQsgOgdqAgePZbDOLEMpCq&#10;MCggaYHjKzeM9k97J72IZYsQHFa8vgO/p7LabMXKFngPfgVZ7LPbvYuYLKABz9A/odHsn77FzBYD&#10;t9+AeMvYMsexswWP0AA7TM3IgQqQE9k8LYbFzBYgO03IgSL7o9k99GxswWeANyIHJl09ls2VjZgt&#10;18A5AD6eM5g2FjZwtv9fAe5UDuSPZYjbGNmCxdfAGTkQOTuz2WzZ7HzBbr4BygdyAIQ0acQh1AFc&#10;P/8CCGXzJS0EclADg05n+Z3OcIGLQhigQWiQHS0jUu+vD0I+2aEgQHTrOYR6qoggnegK3NdQDIDr&#10;MEQwrjBzjAKuEQ4QOB+yQQS5ulOz0cIP2Dggdx6slYCa3SWpq1pK3PVybSZP+QErreuoLBBYIVAs&#10;IDGwgyJ0kVCas02tTFC1x7DwDS0BdPItrXEwMEawse+XEX9wfqqlAGiCPgERGEBcIb7J0TCGwsW+&#10;BpTyObL43P0a4RDBAsIDGi4QzNliYvbNX8T5fNVMb/6RGeroiQdoI2QoSxQhjTjdEXWzBnOE4pgj&#10;3HxZmAQvYuWdiPlawjuGh+F6BwBlaKQQ/TmVPwRfkRQli4RtGxM0AqEIlH/w4QzCHl8CGQx+R9MY&#10;nmhAmhAcUFCMI7cZBA0DduCLRrEiMkQxSRPwRVGkyYW+Mo+gjJEIUwMWhADUhACMI7rfIIF8IXvp&#10;vWPP799ZNficJksXqNVLsCxYqWajUD0ko4nkweklNVVjgIAkAmrA5TLYxBJIgOEMy0RmAGDxoCax&#10;LIoiCGAGZ/hCsitF5F9YhVikkEOenT08jRBDADOIIZxDM4/EJLzJPIkVK6Bwg/EAk7ySOBpg/yUE&#10;iO6B6aQ1YFKdyjFAYqxvExtNk/GIiNmSQHCG3xCN8IV89jDTfKoQ9tLTSBwWCUBVrMe48GXJvXoR&#10;hDJZEUdEuaJAKREmTUN8hYfoU9Ik6EYQ2WRGYIPsA0iOiRhDZaIv+ZkZGD0mgcSjocSzXUBwmgOb&#10;Lafz/wOENlER2AY9sA5nplylghP89HJEjzjYQTJCubxWnwK4Q1CyhgjCDRgB6TCwv8aKRUfg3oRh&#10;B5jSUI6JcQyaYs/II6TD5F/nVmD00g1tAqaoHvqG2jBHXyeNk9/WFrGyRM1ksq5SA/whWS/pil5W&#10;vRAZDRGGWY0YgOENlIRgcIbKQjeIFIeIwzTHjEECwcRhm0cYg2ByQQKGc3eapOEDhkwIEN+qMBf1&#10;VUFWUYvWprqExKMBoPTQmJRiYlWoEe5dwRIDM29nCGDuEnR1SC2/SyW31trWX1gYIRlM2Zsj7izB&#10;wGEA6oBNqZ04A4QyUhFGEK0gisuUNCIDoGGALZhIh9ACM4QoyRFcIUZYi9K/rpoCgJnU4lKbZYwu&#10;5tANHXVkOt4FUC6BDLWA2x2YDNctmAqHjr8DBDCPGuEIWcVuDTWe7nLuEKdolSXaQIOELW4RUQsd&#10;QAdUDBDSPGuEDwgTzDdEsENI8c4QEwgkYzpMLHgMeuiFNfC6KFhyAS56wkfekZKDu15ZQpY7zVww&#10;DIlbptilum2kgIEuAwxUjMy72zMIZc06P1ILevrLbfXc6CGefAwQLEz1G1kTeXpcE8IBaAqxO5nk&#10;uEHx9sclRYmxmwmQicG+jCI1khbrFiNoBxcfcpz4HZbJfAnPjWrD0r+rXlQQGa/yTLBubTo7QHNU&#10;etk9+rDboOENXxCBTCGrYhFEYGPFy2M+l06gP7dpbdpNgYIPC9JslFOcjR8Jb6gEIHmprs1xGQGC&#10;GLcqRYguIRo+wQfAbpMlHOIRo/3pERoCYDIDKIdqJTIDorICnRWyOnRW2YfH5q0zxERhDrJiMDhD&#10;VJiM2KgBwhqlRFYjwhC/CE7Ni4OtgdROqA2KgY2dWaJtoLYqBhM7upHOoDhB3GiRbem5uK1GEH0S&#10;eknnc+1eqicWsPe97dXdzqAZ8BmobGTomJ0a1QY4zHnQb/gfYQn/WiXsyk1YINkhq+09s2CMmiDM&#10;phDCI0Wbdafo9VQAaITDC4ghmGHDJogzMEGiwiibq7zQgZNEGZyY0zlzUdjNIA0gOSHiqLlM2zKD&#10;yPy6V3qmuUJoDQegXOsQqrtkBQb8kFxMAQQRBFawgQhKAQjmNdHfhHnyCCoFlADetsT/LgEEFwh0&#10;Pi/hLbP93tPJNeYCiWU45DGeHsjM6Bgj4vGEDQHBHxeYQLzBwhuEMwgOAjYQWNixZvaYclsIRyMI&#10;TMDBAA4I9ujCBX74Nq6TptdTh/4zggGP/8B1lvzwiEwh8wC+feUvHl8997JuX3/b636VzhVNdaud&#10;ubuFVOr7gKhQ7RToWwRJ3yLGbhCIIGGPjRAnBDIINAMmbL2X/ffe6gJyAg9jRAYDgoSetvpknWnC&#10;M5gUJCb0aPE121xL0kIISeCxssaGj3bWgP4w+kJXMFdFCeJQJfnYhZQNckmOc5VGI6y3XBHdBgiz&#10;QbYRzDZXDHYs0NsnDCDhDIvvdEItcp8dRvQmhPCaDdjo2DiQPCDey+JIHooocEGghl/58/3oyeZV&#10;z3OJpCnOgGgmhwvEwtuVEBxG8ir7hCYIsqHSNSSZE8w8ITBFViJRak/NipJ+HBHcA9nbiNkSwcI9&#10;I0QLBHOA9gi2GbPsThHxGiB9R21LKtIpjeJDWxBGmNHPTPu/Pkc24/Lw4IkwhuSMQi3SIHCPSLIF&#10;BhcHsOVP6ldeEeETAfABQKDfciQP6xAVUAKuzQbsARMhu2DjY1s2FCbppAth1BEuWAH9BRUIb6Qu&#10;W4bmU9YkPNcNthwRBBEmeNjQjXkOC2HBG0ECGIBuJjO5f4eSwbweEExY0NG3eFQOSwaUu42ugmrq&#10;Fsi1k4Qy4LC3BD4IQEC4LCEBhAiPJIHAQRKHyTQkNSq9LkPE25hDcFugGEprzvNLQwMHCGEClvk2&#10;BAHxTLsyAc6iscfeQa4ITNjLzX2LFC2CEYQkICgEQcI2wAQpJH72zNCQo2mE+8aXhwQKsDHxM0du&#10;hCqAK7oEOgs6pJESf4I8gQZeETYRSYQVDgjyBhl4RNhFIYQTkoHBD4IMEPyUDggcEOjOm1LYtMEe&#10;QQE++HhFOETYGa5mR0GCPIIBkQkPCN8DHhL4L31NmcclgcDgiOMPXTcQLI9liBmE3A1AMHs4kInl&#10;T1DvkBlDuWrvVDV3RrKAgmru1DVw5BTMaBYIk+LyLRfMZGXPrGK0bxl40fJtGwbBPCCQDJxSNyhQ&#10;aCc/IiCCQMCxrRM4pSTDwhZCaomN4QtxPMiQFB1BvxyeHdA8A6BpS7s9+4iSS+NmCETizoOWDmSe&#10;tB7upAYBgYnX0Hixw/xo7c8BBB4Qn8Ziak6gGpUGLeYIBiZHllMJ5fuJGIm1w36KfWDCxr+/4NiH&#10;CRK3UIAcXflUJFoZEFAuoKgK6wQhPKUiAjC2MjPAtTtQG1Ab5LLZTN6GAaDE/P4v5XTIbwge2hIT&#10;b+uknDYJx8QImwVhMUInCGoI3CGoIxMlfwValIFAhwa2bOMiEY8xhbjXnLm/tryweTEDLggcQNtg&#10;4GCBBwv2L99CeoY6iYxRdIWSaSAwkJwRCgAwQS9TnZT1JsUMogyiDAx4QXJ6CL5z5tgg6TfFFbgg&#10;VSYQjWAqgjjwIbRJGEKSFl+sEK6CKageJdY24mYm2NkMIVgKGIIDolEvLcVWETtbBCkwwOEV4Q62&#10;U2VtrD+i6XIVOJJRHP3SgRQTLZyntIq04DexlHjKPGGCGGpfCCQQDFzZIkaeydXLBEcW0zhEBOAw&#10;QQ2AYQCFthC/ZYBVqfpBAcIwUCwgGDUCjxHkD2CiEJpoLRpzJhavbCKCdSCFqGBmCEQRIiaSYLxS&#10;Zb4nCJq9BCfVecB3NGCwESFIIBpaMfzTptCYGyIVKgTCNoIGtJoJ4eHPyecDaeHZ3Q55B2sJAbW4&#10;nA2mYy94y94wEYwITBEjQh+YADhAIIkgUAggGBrJiZclr8sEAL6BibIvxuxsctghu+U0n6YRQlBC&#10;h2MDBASA6NQgNVCweVb6wvSLdFYGCJMIO4FdHaWYTFwET8EAeWTGzTpcINRA1jPDYRxBBd3R2JvK&#10;LUhOLLw3Lpx6eskjNE12Zzgnxb04BbGRCGXvGGIMDQggwRF2EOzyZ8AyrNVesEQ9hEKcuBSmLSCB&#10;YRRhBITBwQKY0LF9/IYQSAkB0IEe0sHL7zjCIMWCB4kA6Gz57ZK2FQR9KnCCtEoLYRTbCHsxsn0O&#10;EVbBCpl7jjQYQr8EBhYsTHxMmSo1vW+S5E1UUssJj1BG2eN5IhLEx8flP+RJXT0vZc7t2AKDd+3B&#10;pGCSopjL3jL3jAxjABQNmDMRosEEyRyNlIy5GyAYQPNmyTfJHZ0bBAOwZNiK4QOQAhlwEaPuI/VE&#10;WmyVQqElBBaoGW6NyZLWjPffUhOEDRAPjKeEJyGm9C1KIEcqOPO5eenoSzJs+OHOzdSb0lW4G8xl&#10;7xl7xhEGCagHQtoqrynmQLLgsTcsXq1pVYIBMIAQjMEAmDIRsHaF9+cl618jAZY/Rl+2RyG3ggk4&#10;LbI2LJhCFgGShcIFIAQyuECkAIZWpRAakkAo86Ob+U86cCdZLyqfTZVtd3sCt5Tbsm9utzGXvGXv&#10;GAoMEwQasd6JPZawsLaxDMxY19YXCC5+zXtsWdAYIDoLIi4QGYfdWSUOwZssSY67cjpAVeTNhdAe&#10;EMyJIiFwgcgBDK4QSQAhlZlEBmUQMNY+5/wpNKQb/TZVuXsUHSrdbmMseMheMBGZeyNBBskWPtTl&#10;csCLltbPqv5sCCDfxHcaRNwpgEwBEYw4QJEA+Mv7WRk1qXoa1JQZI3fh3Py+Krj/1pubqexJrkxI&#10;hGVE5s3vYBv56VjiXacVWgFOtmXHu0lrHNUXKi1bGXvGXvGCRh6QQO5gN5SbiWsNDXsQ7KZt19YX&#10;CA4DGyxN4vmrFgW4MWHDhBthmj1ZG4QWYd6frokUqgCk2D1qn5uxbE290zZvtUpueH7LDuR6zuuJ&#10;YlQTz5AyI8HflIqbZMyGnhNuuxmRrpw+JdjL3jInjARjGFeBdCxJiW9ylkXCCZc+Sl6KTsFvMiJz&#10;wKJDX3JEyG1KOEDRALGW1u7ym1a9RVSTApANBaQsFsm9GFlfUS5JZGlhCLGOKApyLlH9CZQNr8eU&#10;SnW4zBM9O3B3sZe8Ze9gVMq+B1g5QRtjziS770oV/hBrrPxeRtYhY0zopwgMgCMrUlACZsrp6DdR&#10;N+Dc+5JtPKo3cda3GTGXvGXvGAMGFSLBBMsaMVjTVKogeTA5ti5NqWOwN4MeGExMBkgPq29vDTqq&#10;f6utO6nA+hPRMjv7plmwQRQA2RDBpn0QyaW7ocIE4ApM1h6019z6pegN6tcpTLxtWVFsZLRJdh+5&#10;eCbM3tT08SVbgTx7cZjeXCBoAoFYIWcwUZnw8Iqwh4ZslAkwhQoSOE/zo1nJNLlSSVlFBEMEGQFB&#10;GCQnARghYIHhGgSFDQ0UKoAGHIgDSXIMbTkDKkc4rtires7ZKJ1v93EzCoXOslEydke1l0OXCLII&#10;ikxWniTuAUyXEH+LBGK+3ANyMjUXIGZKANZ5BDRI3Zs64qxcpt2TLSdWCIEyamw8udyT4lnEsZGG&#10;OQZQLL9II9DCDYQ/CKQwFvhsEWwQC988Y0kELhAIIJFXS0wBwigDrYJDSnxdznCna0AozT5xDGWI&#10;6axSxRi7DYIVhC4B6J5oDFwWNUSLTBwgkC30XISYMI6gEfVRxBIIC4sU3LkHq1pgYQzCBeiRq1Sh&#10;QYkMZ6qJwgEJBAYtsQy2JmT1ghcyzGJUZl4foagwRNbGy59rTrYIuJHn1+YnhGq6suRqw4meqnRf&#10;IASjckjUm0c6COmQmiWMFr2JhGRhCZFeQYIzghMUjZ7azJDhGRhCoijQw8WCFvCA4QDLUNZGnheY&#10;IIxggqsh2GCFwQWLAI7irdpA4RkYQuIszKlE0gYRkYQqRUI0MoeNLGkhNKgwBgMSCGrCB4QEzYIX&#10;knS+l9urjBLv7KudNmkzE7W7XCEm2cXREkkrobAwsESxMITki5KLW4R1DBCE16XvwYRzDBCiQQQr&#10;P+CB4QiovbN7vUFBGuBxhWagghuENgDz7WXk9DcI5hgjwQTCCQsEU4QSHMfSzkSHCOYYI4QL72TN&#10;F35G2mGgoILi6QQHQg0GPMZmkX8NtyLwrhwdCW08HQhJMEHJd3LYiQmEeXLE6PpG2ZK+KhwghhAN&#10;JwaHxPuIPyCE7Jv2GpEQPEEHz1c2hqQDZttsMDP5rQVumrseXJk68bSLtUlfSxV1gUnFximJxcsf&#10;YfqW2Ny1gUO42sdthy2ivNa0/lg9WUuI+iW6s6FAKAWk08lLdmdpruSQYzGCH0J1n6UuSBy/rbIm&#10;gW7yiPhFhJl9EhD70KgHGvhOAKLbEl0pFQJZuatSoX8j4SzRSNiozaTJrp8tGo9VPiUGxdZ00g7k&#10;ZmUlVp0dUVm7u3VkvwzDSYDACgpDqJ1aL0xOiG7ueGAmb7gkZA3SJAiGZF5AiGVF8T0Q7W+SJhez&#10;TbY9iwOBIVIEQzIugEQzIu4FFOBRWnBu36NG7ZXJI4OZaN755syVGTAGxTytZ2f3TagwEUfSNG9K&#10;9yGgQBdnaKMEBFH4CKP43ycTTG49yrNMUZ4TbK/FXOqcSEs7lqep3W8nEjEdZQXoBbhoBQ5zt0yG&#10;hMJlmTZKC8fxOwfsKA236WhOW15oDL8N33ZR3fystI8sAu15wClACQ2cwVWUbhFRhEMZ/lRuEX4Q&#10;unfI9UmSn0rWBhEsLBCZwg2siaJDqEna/OJFeKslXZiuCBvAuB40KOMn/dbrtrjN5xVgjMFkiQQY&#10;gh8EYtQYIBBCcIb0eEhv+zWqeeiUkkDFMeQgQ4RkEECgeEEhq+WpaHCMoIGCfEkWOPIWMp1Z3KJu&#10;QRXZBD4ggMdwQlQ+wQSEh9RewRXxBDcNQgVJQM19YwnU4RnBA90nE1DmohNFnhqecqf4lNyrkxuh&#10;PSNG6k+DjCCUoZU1NFvJxEYrY+Mc+hQMEbY0IBfKe5JhomJgjgyTHvOQ5sBfFjshSLhhFeEKhPEJ&#10;pIqVGQmZzSiKnQQRzl9j7ZUbqE4IapBB0QJhcCAOASAYchtYQ1wjqARorWMlpCWnmbhXcDNeN2LF&#10;i2z37+9KIgh1QIQoCyDb4nhLTO72MDTGVYZktbhlWbCSIno97BHiMINhFRhD4x4I7NjCDYRUYQ+M&#10;fxaNgikghUQD5aNgigghUQCCPPewgsnak2HCK8If/AXme1DCEcC6HgDjQ3nEOc+SCEbBA8fND4m5&#10;Pv59bLtxzrDBFMEL2ArmyaCqIIdgQdqAfBFvGmJCRLRrTZckP0atEiysnDOqd03hTv7KZQU77OGZ&#10;QzmUM5me1jbIxg/YQy9F04gYQSGsenjEyLoYXAUR95SGCDYElqci2JGk/sShlG1JBNPoTgSkPEY+&#10;UqNghrnM0HzgSkPEaIoziRlaIPIP+2JDnkjZa78EtNUwJaaKkmYwiMkT7BgsIQY8WwhBjxSgQQch&#10;oq9GPo0NNeRcROEIwGyhLB/SFw1Lac/qdT5lIT5lITgLIZEU4CyGRF/xvJe/e/aQNZ1rjMm5mM1g&#10;S1mYgxjCJhYeYQsvF03CAzg5MttBwhZFi8EIMaNghBjRpbtEqHCFxXEQkJwJkPhvB9RVEy1ORLgD&#10;5lQwQjGbTHAcAZDRFsyPhYSapeybzftycHA1LeTTacV7lHDNYZl5lglrDMkzlsa2awDMIGYQCP8T&#10;G4QQwgEf8VGlBB9LPSQ7vhVbUUwgswgE8YeghcimuhpMUOEFwgG5JQ4dnmVD7SEw189x7Y2qiA4M&#10;4VeCAwNRZP4usQ5/xt9DzXMrHWppTZVSmUci2V0YnUNV9EO8AaspLrd/QTdQIGt8A13+KcZkcM1k&#10;JBTTGBERITArH3I//cnqDkyUbLYoEf3nNx7Jgzf5yeuOhUC5DQKBaFEgNZMJrJhOOyLFjjuFQtdl&#10;9aTUJ9EWonqALq1AHW+gxbq9PKUkklVTae7dOZvZ3k+gIAoEqYCVNTTqSnGBxEGESAn5AimZF5Ai&#10;mZF3AkKcCihfBFzO4BxWRIsjImeMqpgcCQp3IrbTUO35JPRssOefZ/EUwjPdhFdjCIMIjB+n7ASH&#10;4CJH8pER7KREcWoICJHyipdFM5FZEyrBmIiPKkL6YNBar4ntd6i3d13qcZrDIJ3dcRGEkfJAjmaJ&#10;kCEMsSiHBCZXIBxWRIqWXzRk4+BHkZLLZZ2WM1hnTCyAzDVICGbvVAA0bQ4FN0IeicCDtjAAoixC&#10;wRCIcx4zsM554Q9wIOzAwCk2wHOE5wjfLVcNJPBBcIRIIGQwEjMCGmCRkA8EHCBkDKihQaCNkFLT&#10;eQ24UmbyE8FWQujulGzeIeJ8wf8pCAQUONIMIAIERAAIKEREIQAIiIQgoEYJEJBBoEChAgUIEChA&#10;gUJEIBByISgIUCEBIhKAhQIQEAAAAUQAADeDZAAABAAAWE2lmcceaggACIAIAAgI2dERFmTPMHGA&#10;yADc2PAAB3LAAAiBchkCAgBZAQHFMSycji6wwRAWFjCAhAAa17AwDzMxpJjS7EYCyIABgALdHkxg&#10;LKgVCOeCIxDPvEAAaWiHaCIDMQEAAoAGAALAAAAAAAAAACAGAYfYcBCGYCNZxD9nI9TDcLFt8lMG&#10;MCIABgBnMjjAgAGGQIwgQZgAACAYwNfuy+wCA+B6ROQZnQuaiACAABDWZQAACAIMACvC8RAXOSIR&#10;GdZLkZ0A2EIAAMTYAALIQBEOMwMDiA0JYAAf/7Id2wYH0AAF4jgBgIZHi1kWOCd5b4QACGhkZYxl&#10;hGcCEsFYAAMGixEAQfAAABEBiADTgB4iikMHWP0AMBuNYQAGn1naDDAA6fWoSIscu4x5GxD0DgRA&#10;QqwqKiEAiAABACA2AgBDKb3KLTG8CAIYoAAAAAGAAAAAAAAAAAAAAAAAAAAAAAAAAAAAIAAAAAAA&#10;AAMImBnqtHYAwYJiwREAIZiTAZBJIOLuyRFgggByZswHGv8IARgKiDCiDBLAAjug9lLLG4n8Qjj4&#10;Ta4ECAAz0gcgGUsgiIpgAERHT7KBgXJOt7Cb4YARAcgBAQwAABgBiGAHAtgMBEoDRABTQYswAABa&#10;0AMAAxDICgQDADGARgAAgMYgAABjACAAAABAAAAAAAAAGAAAAAQAAAAIAAAAAAAAABgAAAZsMKgk&#10;AAAAA0JYu8gAAAAABLAgA4c4z3TKpD/cLA6PRlooBkDqjYAAAAAUAGukwAAAAARgvL4hIw1DJ9AA&#10;KAAQAGABzqe7/rQAAAAMsPIA4AAAAAr3bpPARh6ptAcABoALAAoAGFRSqUAAAABrBU1kYAAAAAvO&#10;As/BsAOlHAABdOP4IIVGh4mqCcAAAACJysGbAAAAAEhfEgLAogZJAzhcBRqkqM7ZwjDsy+AAAAAX&#10;xQLMeAAAAAzLgROevvoPlBkarTgAY9xhAAQEAlTwAAAAHVDUdGAAAAAKABAAAAAQADA4D4AC51wO&#10;fBsTyAnYAAAAEggSV4AAAABI6arJSm3lHyegnECY3dmEZCAIAAAAAAAAAEAAMAAAAAAAAAAAAAAA&#10;AAAAAAAAAAABAAAAAAAAAAgAAAAAAAAAAAAAEAAAAAAAAAAAAAAAAAAAAAAAAAAAAAAAAAAAAAAA&#10;AAAAAAAAAAAABgADXGAIjZNAydqCN4hERAd0xgA0T7WvlmRdM2QLV+uEOyWeFTCSbDIqUe36pkmR&#10;HmE2vfMiPqEaAYAjsBuGFC+2CQNgBgUEoAAYIAKL99iVbKJa2hmiVCaABzauxb0BAQMAaRu4w1Ax&#10;EkKAABAQAEAAAACBAIACEYAAt1aPMHDNpoIAAAAAAAHEQgBGAEAAgAAAAwEBAAYAAAAAAAAAAFAg&#10;AAAAAAADgQAMAAACb0TQ3SAAQAABAAgEIx4tLihVix4CJX1yIbYs6qAlAAAAAAGAgAAAAAAAGAAI&#10;AAAAAESUfjYgAAAAAVollQR8oZBIbGsKAwq8wAMEguYkAMRG70B4AAAABCDt2fkAAAAAAAACAwUj&#10;FK0UFQVBUNlJqFaegxE3qsAAAACJWiIlpAAAAAACAAAAAAAAABAAAAAAAAAAAAAAAAAAAAAAAAAA&#10;AAAAgABgAAAAAAIAAAAAAAAAAAAAAAAAAAAAAAAAAAAAAAAAAAAAAAABgAAAAAAAAAAAEAAAAAAA&#10;AAAAAAAAvH/AACqPMwOQIAAhLCABVgkgIluMirOTwB+/aEAtdkAABGR4AAEBAAAARAiMXLAQeUAt&#10;cAAAdAuAADIFKABQAOAAQAAAAIgLcjB4AEAgAABAIAACj5Z4BwBvkuCFUBDTDygAea/ehKBEAAiA&#10;ARzrpvTB4+FATgBQLHxbnefxWIIET//uyrQa3nXrknDcvl+t6QYA7lFHrPeRVAgIHA7ZWwZIGEgQ&#10;KA0yjGZgoDBgASEgMBBffW2AANjIYJA46uXy7QLRgBJIzs5SJBCfnS2sAAAEAAgYCAMAABADEDAQ&#10;AAAAAAACgYAAAAAAAAwMCbprDSASzQsBBpJEkgAli0PxkAAAAB82MYxQAAAAAZrwApEAAAAABgYB&#10;AAAABAAQAAgAAAAARLrbEDAAAAAACAAMAawAAAsOwAAA4AAADD2SRzsAAAABpiamgQAAAAAJHeJL&#10;6wBsQIAkdrEDEAAEBgAADAAAAAAAAAAAAAAAAAAAAAAK9GCZAAtYTAYbpJJIAPDV2pAAAAAAAAAA&#10;AAAAAAAAAAAIAAAAEAAAAAAAAAAAAAACAAAABAAAAAAAAAAAAYAAAAABST7dmx/0xHP1oUTUSgAA&#10;AQAABAAAgACABAERE3KrW4giOkEBGgVWbGsFacSDWVyZNUlgAgUKMImEVLxBFh0zlE5NdplC4pUy&#10;mVOs704rMzJtAggyfkAFIw0hVCSCCOmZVv82b6VLVWcopplmoBHQRNoIFx2JqLBENhA0RXxTXevG&#10;BGSlgNAgCMvN7VbCoPvUD1NUlWGoD7epVTFggAELNigqLV1rc3W4GDsKAEE4wFHEwoUgQEBDjCSU&#10;nBN1AUB0q1MJkQgKNslqg9b1LTCcAKATCR8JAcEq3UG1UwoHQkECoKE4TCrW5qwLu1MJB2J1W6DV&#10;rdWt3qdd9V1VVd8DB6vu6ewU8BD2CKJOMiqvur+oAAABSgAAAAAAAAAAAAAAAAAAAAAAAAAAAAAB&#10;4YQ+hFAAAOgDgAGShQBgBwBIADFp8mAOAGAAAAAAAAAAAAAAAAAAAAAAAAAAAAIGgAAAAAAAAAAA&#10;AAAAAAAIUXCY8aR4lIURCCI4RBCnGNb2vJkEsZIhRO4IqGEUiCORhEYwhowi8QRSMIAIIKMIaIIS&#10;IIIIF4CKse2EVJBEZhCCibgkWIIhGEWjCPhBFQgioYR2IImGEdiCKxhAxBIoYQTwjWCFq9sIkSCH&#10;EEIDQABNwQsQQsYRMMIKMIKIIcICIIeIAMIMMIAMIAIXhciabWreMNFCONHDIJo2SJrGasQSSpCw&#10;AADAAG4EKHxjiwsIxkixsLdu29Oq1ltVfh8RRQkZBp6JKsxtlcdo8HC7ZJcgyEYAIAAAAAAQAAAA&#10;AAAAAAAAAAAAABwADAGA0LcyYAANwQKBIODQaahCoLQkTQhMCF0HAjqBDfFwhrwa/5qE7lGoRPQi&#10;igqJQkxAi2moChIql98XSIe/wI0gQ2BCaENoRPTQIsg1JAVFoQ3xIIQneD3vYPNPAiCNPQCrGjwn&#10;uIQ1bKOcnqwsoWRmjwocNHCKEsa1S6iIeWAt+0QozibLRoNamRpRYVLOaQFLRrNNSk5ITO3AWVZG&#10;o6VRxJ83oN5qK6hFWugw+iQYjFbtY6IUUI4naf/Da2HuUO7IfHkjSdc0XZyr48kQqrVHrs1kgLuV&#10;F5NInrh7kfglXWbvuthm6dgmjRWnAGosA9bkr0oJvwWVAAAAAAAAAAAAAYAAAAAEACEAEENYAAAA&#10;AAwBMWLkxPxos1/vTypgSNy7/myEJngkbTQka88+LavfdObQdT7/FOwA7RT8hZYzwsaPXhMJrua6&#10;pLnsbhelyUnSx4FLUA51tItLkBQQLpjD8Opq6dVrgn75LI29dG3HEjPucUeHnGEhiFbUJF2GIlyy&#10;2Ll+W2vTpaEqmP9EjCRtArJZyVlt/IEg8c1fjpieaS3idKwTlCRUYLlrfTNV2xyBHE+YHLZxe3Tf&#10;TSgNqxNaRHTXGUemxk26ZWEO6J5kmo3rNy/xsIDuE8Rjuc43A+HgtyOVNxhPYQo1WCTkKi2/gpO5&#10;FgAAAAAAAAAAAAQAAAAAAAGAA04AAAAAAgAeUuY1gJiBgXAxGPgIGAgScGAALNBJDJB4JnXkJc4L&#10;gnZII6IwJBBpnxYBBfKEoHliFYwQBRgGEhAQoshBaMGCCaUxI4qGOKgQw4kgwAoQoUTHDAjCACRj&#10;IHhClpsiIGIURCBwYQAohSBL/vTZ71lsuTaDh4mEmaTcQSMgylQsGhpKGsIaOQFoIRhRKFOOloYQ&#10;Ec0EKBCnGMZeMKLMwmgRhEYtOnHpIQBQIsEE4uYanESAuJAjBIAXCkn4A+wTIYTBQRtA8JjVCQRH&#10;hF+EAhoIxwgnBEcB0O0ck1TFGQVDKhIc4SfJdAAJMOENAhiJJF0EgTCkGMw5Bik47xBNXIGjCNa3&#10;Lo3IXXCizhNAOYRGQATAwhgQeJkiwPCYB40hiAEIIACYQkA8oHuE/uEcQSSgkDBFUEloIogkPBA4&#10;DBEmAi+N/krFKKyuNaaUZozJCdcKLJhNChCJATLBwOdkjJOOkEKpyMosPGGUP6AyhR04WOMI+mBg&#10;EFuth/5ZQpI+eKBwszAgeETBCQHqkFNWtltnFlCTZILkpY3OLnKdEkuFJEYyE2cLOCJhA1Sd2Ubp&#10;vEjMISEvUkJeoGFTChOFMOmAnFSAXoNYnN4kmQFkwnwzISZkh0yE0ZKwQhKPEHDDIujzMGcR4gAA&#10;AAFLRyFMWoadVwjQzoAC5Qggsk+IbQnCAH4InygIEFKskhHpUQyiORSCkLnpQILKBFogIVxuEaDO&#10;AAekjPiDQJUThAB8ESWV3/CwN88RwlghggjYULCOMYYQgWEj48M84eEYgzCPRmGiLBkGwXjPWDxL&#10;GEcYg0ZRIj0RBsH3alTBEAjiEEEHEYWEIQCW/7rCDCHCAiEGEJEAENBgxCQRJ2CfYgluOFviZlzd&#10;9sYQRULiEEELEKPihAYJGUb9zINzDCFDGEQYQYRhiQYERIPTF9k8EH7cTeEEDFCCBDHGEHGiOLiH&#10;M8VuYICIICMIMIIpHxDCMItGXxU2gs2CAjAiCBjEEcYEYokcIguKGowiNIISRj8sHA4rcTsLWiCR&#10;w3SWgWCFCAiCNRhBxw0QQQSP0ZRFFeSWCEjCLhABBCRkEkBiAiRQxRb66w8oEpGBUc4RpTiH3uVC&#10;jcQaBVdRuEAHgWh3nGD8E2CCwIZahCaEAag0JDlRm81/ao1YEVwIghowBNQg8JQhdP4kRhoNTUIB&#10;RZoNAMLTXU0utYFAiqHd9JQgVCG0kBw0CCy9xHBUIFfQglBKloQCiXSpo0cehFE0BwtoECgRdCQa&#10;EgCbwOWDeUCCCMwsCBzUIHQgFEgsOb8RMXCJKEV0ILCTTpElN4EU0e6lI6IVsWiweaGM6MVOEAha&#10;EAVpmjjcWCF0DAiVRso2TN+rhBqNAhM1KRkIjBBYahB6SCmPIFwVCmAyEzBBxMELgOhB6EFlAECA&#10;Xuellb4YI0tQiFSg81XY/LLBBKBoQGBAqwWg5OsOgMEQQIuhaEGpZqCo18HrBIeY7hElCG0ehA6W&#10;mhYWngQEvEfuOeBHcNfAg7ngkjNENPOMEKoRDSQIVQEnNdB60tNw2V/PdDXWhKSN0ouDhAaEGNiC&#10;LBw4YAZhlHD866ixNwhNB09CAQeasAQeeEgzuQJPWG52foFo2wTJbYMEWwlCI6SMCAqylKtYjCNp&#10;hD4iGNFoMkgy3ZJv3qwQWhAKEAgQa6CUIBNM4Yye/ONAFLAdO4ejT0sZq9S4QqBFVCF0IBQhVAUW&#10;U8NS3R8XeFiwJB1UY3U9CCaPDeIvqEhY1s4zQITZzr44xzGEXRlGERDhNGECEQcV7gw0mwsNRDFi&#10;IQk2Pk9WCEowgGCL25GCAQaEkRYwgQwNEcSV61h4EHVEpb1e4RwsvfOKYQmMoxNIstEcbzzhBqei&#10;GWL0UNEYRqAlzSpthGk0PREEEC8eGCI+JW4qKq9uGCHQ08FpqWK+nvI+mlfNPWJqbHCJqEPurSQa&#10;DSjGe0elgUCFw9nda646JHQcWgKWmpKay1AoQGMggcgi+mHgIR2rhrGgQcIqOZmVbqyUlWtUMEIj&#10;QgHjRG6UxYIFdQcIroJZySC3ntS3zKeVnZD6jKBCYeDKGmpFT01s7AgkZUIAdHCFEyNh6EJtTzzq&#10;+arhivO2tdW6tnWra5IEPvqq1nppnOupcDB7yAyIjJaZdlkOmJHDNo0eQ27toEQKtvHxieX4t4EL&#10;UoBRki/mXq+MIgISL0hDNz4wg0ehhANGcVSeLaFiQsRy0UJgMxYAVPWjEaI2nV/R54Wkgl9Ipo1r&#10;F2rtWtvtYMERvlUDBEb4QI2qEdIIRkGEBFCPoZyw9YJNTU85sWqf0IVWzoGEvJkaBc1EdFrT0Ska&#10;ui+Rh4EHlRb6W60yhq165aWVZ6St0tkAQ0Q4hBDiADNSJNftYIDAdaMfmSRsK3zCwAzHjOIgopEj&#10;vpc1CEyhYaEgQCJMbBk5oMzNqVbpOP6FYdGfzLUwtaclugyNx/MTinoohYuLaKK+6rb5t2AqvsH/&#10;TxgJsZBbEWTJAOiKdJR5vXnkePTrMOsLGtMk4qbqw/jPjLQraGhY2hKKb2yUJjMTEYSShn11Jdc+&#10;m2+h5VR/BN9s1mrasqtLR2RSOOk44YE9FGUH2EJCK6M6/X4wgAIlr9IrpkIQicJTUjhJtdjhCY8E&#10;CgiiB582S0EOvteYNkPwA4DBFcEChcHBAMIebpqJCwb9DYINBDsIUdoQCCQSEUZUTyxOEIwinCDz&#10;GwdED0kHvg+uCJt6CCa9HoRZVtoInSCDAGEWUiAQ4wZxoIsVQRFD4QmZwg8T/mGAK8IjxcIPBEOE&#10;H/2wQ6q2v0+whXQQ6CHnYwSHUOYnFCsqvc6knWsVXwhEEMgcECghWPEqCA4RD/+LzCYIkwi7CDft&#10;TQ/TBA8IPjxPekQc4QmCIYHjRoT+kyVRAOqBzR7Y8eF/DZr5t/1W+Q8QNQQyA4uXMHx3GYx2eBG8&#10;CIWqWvHxcl8I/tNo8EHqZhxMTJHixq0fwYI4thA+hce/k7C8belaCoQijX0aBFFEgQ+tr3CIYsAg&#10;hmETxOeWLCWx5cYtf40NAPWyfJ7W3Xf3wgJC4ZFtbq3ZI020O0Dliwn/RcndNE3BAsIBDG56QjWd&#10;9+aEwVoR+Uyu7sYuKQkzyNpGy1TJTydOnqBzbiwQt58mXb37X7YkEMUTj2Fp9EghBHwBS089XK0a&#10;cmXM8m5X5I9OEAx8BmZ2EbKy4khJX8LCWK/wS+1oLCCaeXcCFbbbBRAZ1NAYXNWkni8mYhLibeQ/&#10;22J/wi2tmht9xitSPKnSM/ic1jhVDQ8mrJlQtZKKkiVsSxHw1dzIIY1I5DJqx7cpmSh3gI9mZDkS&#10;puSS1R6N11t3q1pAcaNEa21IWpNcCbmWImbMaJ426z6Te30KeuKnMlSm5ObJkPTZV6uTmjkX2NU7&#10;cBtvARuWyc9B7PGeySAO2YMW3GRbWx2KTjRiJop2MJUvtFd3/jdrPxudXTLTBhmtdGLCCP/xo/C3&#10;zXLq98jQ7aSVQYXP8WVrv38jltpjoHPDa+cRpthWjBVtzKWahg4RFsXSQlMo6hcIIAQOTMJrRlRb&#10;7BNLbslkO4jKwRS2EKamw20/BbU+ALBSbAT+srhbgpsto68hCE1Kw9nP/eoLWfNNKQnGnfbwP/jp&#10;gy0RN7V5jshoj+5tjzSlGSkhlAo4YejNIzE4g48OAkTNG4+9Dy5O73geZzMyBixArItrqh5fO8Ql&#10;ek6rm9mIv6k2bOJdGBIve8MhUUuF+rn5LJWD2MORorjG7KQ9uPCGSrpJG4/Ox7CyUIRJv9vGJ0Wk&#10;i7kVcrI1uvhDvpN2e5rjoSNYyV1bOSJ1wtdinVDNzK+H/nlyue5MnJKleEHp4SX2LHKLi3GqSDxA&#10;PqVzOzdirvIbhIWLtXY9wx/TEVOlauyMbWNImS4d4dUtOqoRxao8xV12S+Q02A+HRzSDtezhCW12&#10;8HapIRqCwpsv+3j7vvm7XebawJxpGKm44VroxAP6aNwgA+C0KugawIgyDIGEgiHAiCEEWkUBQSLh&#10;CAAQIwVBCQJk4MGGmEQAYDBQsoERgwIiCF4RpnCHEFIxBcQaiPJOEAFB/c7/hxSHhJPhBQEILj4v&#10;KBFowKJrhGucIASghwSUBxBoEnCAD4L1XYb8u2PxfCLssMjKC+CmD+OnngC/BJ72OZhIVhfFvl++&#10;gSxEOYhFAnKAQeXCNMUIY+owYyOWYSFndNqindBJxBoE6uk8WLpGmsROEAHwX1CppkIC1IOHXVaE&#10;kN6XPHhEZ+f8RtClCtAvrhHWEHGEDwoOepzX4lpBU+fLEe/1NpPjK0OdUF3GluCwEHCcuPGtF7J7&#10;ESkBwg7whEERfgP87Jz0oGld0DzkgjrTQmmAjcWI71AERRFm4RzhCA0lQH0xUvInnLneE25mXGUy&#10;QiSYL42hFAi1zexLBTBHOBDHKTIckW1wjrCDgowXuUt3nf4lm4akFj8pTzfjL1hepfIACIQIiwiE&#10;slMAkkIEGwgUEWwQDBYn5hMWJ+lA5ZDUTrSlCOcISGgS9KbofX+03K1uu1ib/lXyhHOEJDVWYOBJ&#10;usnEu6xSVfua096rKulCOcISHMwQWGPxRK4bH7oSlvFKv6VAvUmzKSeVayhHGELD6pol6qVr1pCM&#10;xclpNtUlIyVNSpkOsC4Ff87S4J1V8sZfjCA3FLGEDQfft/wQqH1Sv10gilT3tqAAAAFMAAAAAAAA&#10;AAAAAAAudlFrQBgwpcMuuKTD8BVGaAAAMQYAAAAA7eRRRwCGMucD4SNaUBOdLmWteAAx6r5EINAC&#10;GAAAIQYAAGAA7dMAAYABcnYlT4mi3dB+Qcu51yZl8vTBAwU6AAAAAAAAAAYJiAAAAAAAAAAAAAAA&#10;AAAAAAAAAAAABwASn0AAAAADYMGxsAAAAAAAAAAAAAAAAAAAAAAAAAAAAxUQIwMBleBe6AAEV2AA&#10;AwRiBtNuEJOngfxgAbHTznYAQEA7AeBgDYZLbiABh2SAAB+R6K9MggUQAAAa3l/n/BWAAAAAAAAA&#10;AD4ZNJU1DsgQDAAAAAAAAAAjHvD7KkEjnTQI0eKpu03/1tsQCAQAAAAgAAu2qO/FzKYHx+GhHIEt&#10;tSGGwAAAAAAAAAAAAAABgAAwAAAAAAAAAAAGsRsMEPayUGgBAMGBav1JpAAEAwA4zacksQd+IyGu&#10;knTfXXZL8nmgDxpgAAAAAAAAAAAAAAAAAAAAAAAAAAAAAAAAAAAAAAAAAAAAAAAAAAAAAAAAAAAA&#10;AAAAAAAAAAAAAAAAAAADAAAgAAAADAAAAAAAAAAACGAGAAYgAgAAAAAAAAAAChfRrCIhHYKa7tfA&#10;ABzdAgvYq2AAT+b+MrgPBkWE6kAAAACABG0VB7iZ1lo9aoI5iyoEezaXYNgMBADAAQICMUUwUdYK&#10;B6pOBldEAlXVJCYjgG3lR0SyaBQ1XZ6CMYEELW+wCseAoHhRoWWtg2yttg6Eh2gkAACAQAAAAAD1&#10;SwF6YAAAAC1VhC1JwK52G09KYuhc3qmWoTDoAfH8WC2kT6Tlw4VExUf9oAizKhAqAIAAAHUMf00A&#10;MAAAAAAAAAAAAAAAAAAAAAAAK2gaQRIn3nzLOekv+iOGf/7AAAAAIXLsOgAAAABdPndoiAGADBAV&#10;eiBE9aMlh4DAAAB8vEpFnLj0Cpjct8DnUY1qShYiCdGgAAYAHVxP4lV8QFEBqKHJxebyySEFqQ56&#10;rIAYNgAAAAAAAAAAAAAAAAAAAAQAAAAAAAAAAAAAAAAAAAAAAAAAAAAAAAAAAIgAAAAAAAAYAAAA&#10;AAAAAAAAAAAAAAAAAAAAAAAAAAAAAMAGAAAYAMoiroymCxvw5dqchmVBAgPDw2GA6Qpg4XAZDOjW&#10;VJMAAAEkwEAAAIAAAAEAwABDgMIDTQYoYJd2YCB93I4egA0AAAAAAAAHrKPZAAAAAZrZi0KAgBMG&#10;gQMAAAAGADBgYCNRZIgQgF4CTpCiQARgBAAAAAAAAAAkAAAAAACAYAAgrV+YqydWdTDc8U2rpzRU&#10;lKgAAAAAMAQDAAAAACtNe1t1ibL8ToAQCAGCj2ezcQDAaAAz+bm6K8X6Ph2Jdc2oXyMHLJHcculj&#10;4RBIItQ4Whmi3E8EACAA71mL4IBf+S5YBYIFAcgGpCIibB4tFWQ7KOMlSxQhaoFGWBAGAgLe6wew&#10;CQc/htAAAmIHbgvU0xKlzSSSi5c0AAAAAAAAAAAAAAAAAAAAAAAAAAAAAAAAAAAAAAAAAAAAAAAA&#10;AAAAAAAAAAAAAAAAAAAAAAAAAAAAAAAAAAAAAAAAAAAAAAAAAAAAAAAAAAAAAAAAAAAAAAAAAACA&#10;AAIBAgAGAwGAAwAAAAAAAAAAAAAAAAAAAAAAAAQCAQACAYAAAAMAAAAEAAAAAAAAAAAAAAAAAAAA&#10;AAAAAAAAAAAAAAAAAAAAAAAAAAAAAAAAAAAAAAAAAAAAAAFR3gAQJwAAAIAAAgAAQABABQDgSvU3&#10;NXW9QtBInMIWQQasXaQR1iCGFCkglu+EEOUuNoZRcCxRcXro2+4beSQlYKszCkbplQk0sOPB1HJU&#10;Qp7NPpyF5sjkh2DLTLHm0pIekkMJDCJIZvEWaJ44uaaqll5YG2RLAbIActaYCwAgZAgiZFQTpa9w&#10;PQfeqtyCYAcC5a2e1e6gwfW5ffHq+u8NA+dYbgfAwLvvlfdV3XV190+V9XfYKq+ur676oMDw1qq6&#10;uv4LBQbi/r67r6r+uuqq6/q+V9X1feAAAAFSAAAAIQAAAAAAAAAAAAAAAAAAAAAAAAAAAAAAABAA&#10;AAAAAAAAAAAAAAAAAAAAAAAAAAAAAYAGAAAABCghChBMFgkKKjEK45AcILEKOhgVzTk8AmFGEHVW&#10;CTQgggwkUMIaIGIIOMIMIItEAEDGAGDGfhP21XCIRhFoghggj8YQMYRmIIUMICOGECEEKFAOkrow&#10;hUggphAcBAIAACE4yWHqrBIgYR0MIzEEiRiDCPRABBEohBiiCIBgRfhvzjrhIcgjoBhEg0Q4dWCR&#10;UCUcCRcCFwIkoQOhElCSFCZCAqEbwJdUfgWMKXcIjjegGJHwiPCAQQ2FhFwLCC5pesEEy2x85Hix&#10;BD4ijCGiJIDMK1f5PC64KEe0KOFUiRa7IpnDnTskmgoqLDwtBc1BsAlybKyhlTRUqoLSOjoMo8LU&#10;RRPr4GG85BgOvuzTTiqttsayGlJ1G4VgfrthRIVCRw26lZVzduQtyDGxZjWKqzIyg0aayPIzJRp+&#10;c780dYuroOnLcTRB01QV5PBajmrhkUNvnzWAWqYUZ2QDzp/CptR54uzSo004meTyjdcxj3xT9gud&#10;WD0s03QXCEkyAUCy8UxGBRFBro+WfZsKGoZN0TnrIdV78VZoXI0b6oNgfVDSjFTt0olXVHJjvJMm&#10;luHpryjU7JDb4sSgyRYSoBDco/MdSLFxH1VaFJCKhJMSjqX3uxWsI2zMzxg31S3a4P+CN37zKs5O&#10;9EUGJhvr+FeJv2T51jgAy5JcoNugRGXiEOJ4ivhKYUVAj6qEQ0UUVGjKACVSmWzX9HrpxMAmhIu8&#10;xxxRJKq9EU09JU3SEHJlsJxgA8iANvVR2u1CyPa4rRgDTAZpBkFmQvYr0lSYYWpBqWCQWAuC3IS8&#10;MjqidYZRc0jPWUSVfHlmYXHwKgiZ3wl1o9Ew9B6dEtFijxVeUVpBgBuNM90vgFmul0n+5vIsDvSf&#10;gMHdh+bl5qI9LmwRZZTguqI+QIJE3b04nnLrpCegMJzVciRo4IHcCpDsK5qK53jHiuokplsd/zOU&#10;xNRTlhj11CQToNAAAcgAAcAAAKAAACAAAAAAAAAAAAAAAAAAAIAAAAAAAEAAAAAGAAACAAjXu024&#10;5HKowhUKKjEFxyCkeJrjIVvCD4RRBD8JQ4mEXYSEwkVBJDCOsIJhGWEQeEUYQwGSPQoCOJLEcSqF&#10;KEIjCQIQpgg5BFCAQjiAcISHEKFNGI1CBI4gZCiEKCFKQJ8Zh8kXczIN5qEwwTCiSECThkAcBOJT&#10;CJBCOSWqQk51JA4GcSkBKucRIREnBJnyQUNTCUg1jJwSmkEXKWCQpC8lUKoc4xJOfOGTJg5JdJEt&#10;KBySecSkhByCWTCQJOkhLmOSYxJENJMBGmSiskeLPHHDjgmTsBoPnBMkOGQhQYAUQifIZI0Q4JsV&#10;GRgOMw85MBvnijkA6eIMWIWIaRoVIZFHCiEoEYBcoGbmVzgA8SePNjaGU0NMonNq5lUE06AZkwYn&#10;Eya0sTBTHOJmNAjQjCgVAp8ww2IwkEbAAAABUwTyIWKJRAsBK1CkIpZ6UFIjZQvskQiUHWTf/WGs&#10;5TzBYGMCICMIGMgggAjkeMhngWCECCIaIIIKGEQjOMIhEWCMOELQwZgbhGQgikfLxEFEEX4Y8+oK&#10;EUeozTRJCxqwwYjCGCKRBEYiDCDi4ghAzDEEQcKG2UwQ8ZBhDhBDx4eEjKLiEGIPDFwiER9/bngR&#10;4OiBrMbYIgEDEEXD4gggxRFGEDGUQgzCRj8xmCBCBDCORBAB8QARxkHCCBEWMfzelvEwQQWJSUsE&#10;vp54W+s8o+jGpoej3wSEhb40lYxlPliCGRhAhBBxBAhgR4ZxhABAhYYEQ/MRgjCiwIjjRaEKhqBn&#10;lDQ0F747DUIRQjGhBKEBh4BhoIr4Bv43xiRhIGChYaIaiCAUeE+WXCHQDQgcCCwsCA0SFi4JV/tc&#10;IHQg9JQhFBXyoCNJCWherzFNxoES0ag4EMoKloGiQIBTU1vy4RrS0IgupYeg7Qt0PWE6s+oKUCHw&#10;IgnV8TNEAmIR4kJmKDghmfCEQ8bFgWNH9Ev76SWKHBDYHhB8IJUCgGQiNJb04RJgMIZhAIbA4GAx&#10;smXLP7VGDUDBCYI1nA45n0IBC1gFQnWLgiOCDwGBwLCJTCG4Ss0oWx+ESYQjB4Qn2roFk6EgPEvw&#10;g2EbvGwdoIEorgc/uJMSEfmCEbhAEicL22Ne9E79p7ZlKJ65lDsPNDdCZq+PNqrjYQuvQ7M+1iEc&#10;sNBAexjOxhZFtvJXNhC5sQ0j61M7id5+HfaghEBrljPn672Irf02piVwphANHgkpXqqbzEM8Os4/&#10;SyDDbmESLIWKwanj2Wkofd3n26ND6AajJmcYnKg6b0P1yJPbtSG+wJsySiFuJNstVXTMhPe57p1s&#10;OaOmymIRiPkWtoXw4maKTUa2crGmFhS7ffdurm2+b+TLPKzD2/W8uappAdSd+00A2MmIYydxxSNX&#10;1PQcn8h6eaxTAqcaNl01K6q+mrffTYeonvoWY1CcyNiBKZ9r4r7AGzJm0ug1FLS8rorvHamvjQjh&#10;8uWPKjR9Exds6sKJjcgh4AEg2AnrrkbwPt5FkXs2EpJHFrVKE33XXNmuDqgU6kL8zyyCyy0NeWiQ&#10;kiNgmiV+CrPe3I767j+yGRqZdvjtegr4WN5pGkE9/rr9tdqTA3t89RZJjcfrZZ7pVmmpnMulL4kS&#10;o3enG2TcYaYmi2b+Y7acr9yvvezJRjescQTvDnt1nEsXEeati1/InYUqNodps+STbr+a8OTE4SJU&#10;zkM4eZ4uX56kVbJ4/mBXCEvboqpbcj+D0XEUSfDNRwQOJGQwxcLPGa1GZ5dvX5z5iQbfL7yxRr72&#10;rPekdATBC25VLQ80L/L+eJ2VeLgx6k2TLw5IGo5NnoO4u5h1k/AT7avtdYbEbj+vO5OEyXOeam2S&#10;6WyFJC6ZyyXhUx8Pl+fgUwaSZdCH+ij1G1MyUWxq+nlsJmD9e/j3YqPnJb1vFcHF2JACruK3AsW/&#10;p8nqQkJucShcJQ24l7zX1Kacw+9/d7w/hx/XXZeJyWuZ5zssSGhjMRFwxshADJ3BKaH2Y6HktdLx&#10;bWtSb/APC33Kt0aiUh1HG/N4RPen7od7H24tKRuHYkzotnf5c1eiPLSNeOaq+EJUROP+b2pUWSYn&#10;mhcineN1KfezgVk4Xp0KEDebMkHcd5iVExwB3om00MhoYzEMX2t/q0mwagKseK4I9gAtmlcdxv3e&#10;e9w2oe4umYkjyAIrYuX1WsNDGnayHiFsFZciiHiz2dKRYo9KJqNyZIpn6/NklH0ZTrmZ7GxLKscj&#10;6BIknKYd2TJlFO3G0oBU1TFixhTcSlpZ7hdyPIIoBNKkHeZLB5dhh3RMlziYnLEit9KGa8sbNFNm&#10;y1px9cEhsxpRJmCYlElP6Jgi/A80uLlEXV69ettg4sIVLbya9eyyxsbJcsex7W9lqUjg39JdYcvz&#10;I33I2moVluQ+ZayVwC6VbKi11qnBADLqApRsmVFrOKtCuvu9WpIHPC2b61huyqwDip8OWm8Zh3mH&#10;rsilmBoSa1PpM9rmWmmB/AqyL/PAc0iYREJndd3K9b3W2wThshAiJjRohOasUk9JbVMGUcovDuKz&#10;OWnkBdRuta8hpqe5ytJpwJpRJKY25PmSenqjVkhx7Z6UtSBna1uWwMpAFWIpeLRTAW40qbTPTj3L&#10;b6onp7iAg9ksRNxZdaoOWGyHpzaT9mACYY3I5C+3wc/qbc4oSQII1JuLMkhP1eFs+1KJqcfJ/lMp&#10;uQoPiTNi36znSbQcnsnzxJWqDcQ2qZo+QFHltSEZtQUWtOWgVxiUj2fIJhxtM1IlDpgyRMuQ5o5G&#10;Ba0jhkyZWdOJRQRNH62GYYmRmar0ad8v0T6H4iVFVm8b619rjrTAKapXf+ebjo04IBAMsx4kfk5G&#10;xHV6/N21hOdmXTEbsZoxXZNEAOa4EaEyab+aO9z4x6Wl5Xzuxf/U9TsO5sRWW+TAM2SiqhPc+bNI&#10;VTSQEJGLy03gSwgUmM9FIn105Y+QXMiOHrHdDkggCwN5Pqb/K5MXWRFz1CNsskDfqf6JSHJw5uTN&#10;h3GNmZuWgVjvwxSJjTU2wpKT3WzEWdJ22MMmTK+fkkycMSORdSbi9NlHLaHDV4yyGZaRb12AOZMt&#10;8rV93/bp3/Ghwr+NkvJIIr1/iZMg+qrLcobEIXWW0iVLH5uQiDYE/TzRT5Cco0m0d6uJudrWrV1+&#10;slQFg8IfdE/iOTAT2ZGtCVObAPdKlOgtCHtToY+WIcxJAGaP1pljQZM6iaVHVdykKwSeummhnGaM&#10;71vEeaTpQAxJfuKi0TPFtilKnZpqE++89HCHJY0OrSOa+Hd57rBLCBYQzMRMkwZoTbKWDb997ykc&#10;P86iaTGons6p1ChKG3WoqOkbE1Tk3RppE3MiygyXugI80JkvDRG3xqdjNWs36Zz0KZY9jf8npeow&#10;yucWSzOX+QkTZbYiZy96NjxTL+pPXHVeIu8irRzrAtGyKI6KgPCZGQx7ASKbMxVHYKmcklIq/kIh&#10;AxAMJxAdByCMwxkEAMwEGRhmA60IgUNEWMAYDDTAEwsEGksEZlYwImVnAgmnEXNn/CZI2Wclr70Y&#10;QqCDwuAghWT0TuyPPxcmEO9hDoIpwhne8QQHGCy3mAQUrb7raluohJ2CPJbRhDG5Y4RBUEOghcEI&#10;1ZIIPx16ACITjAEeLAouGYlCIIPXYQSGggeGgr++DQocLHguMgYIRAgclgIGHBCRLBggGZQm4BYH&#10;x0OCgp9gME6gQLfg24YuuB7UK2CooECSB5/gcGtCKcZggYcLXBG8BacI9SBhmTYMgefYCB9aD7wF&#10;Sg+mNMg2gZ78kxcFEKbUki40ARFAflX5dyFEeF1xDC+pZJKYm0O2NqZu5EvKDtM4Tz/63n5aR4zr&#10;MawrQ7F+k+I7zduedyPliSe5764NBvOazU5uW/SH1u3IjqRlr92pGW8J1mw5tv6xWoE0KQs+YuXJ&#10;ZpojebL0gAAAAVQAAAACgyaipgAAAAAAANNJvOwqo/o9DsSpS0Swz38cKIHgAAAAAAAAAAJcsYSu&#10;mmc9VQAAAAAAAAAEs6TnVjNcvvUY0B+a2t6NjiPM+Kwiupv2A/TBSBI3XXoxziDFU2zP66jRZWyE&#10;wXZkI9Oyq404IqwLC2ASJEAAAAAAAAAA4Fk1igAAAAPX249k0iKCSAN2c2UVQIBAIC4fYltgAAAA&#10;AAAAAAAAAAAAAAAAAAAAAAAAAAAAAAAYAAAAN5GB62lXOLBTbH8rgAAAAACAYAAAAAADBgJAMMxp&#10;8XTHNoi+vRMHB4Nq+9WI3jLk1L++f3u9jbHWVjYAAAAAACAAAABsAAAAAAAAAAAAAAAAAAAAAAAA&#10;AAAAAAAAAAAAAAAAAACgnpoaZ800AJgh5LkgZ5Yja49GucGA4bwXxWgAAAAAAAAAN1gvOpU8QNB8&#10;sYEAgAAABAYEaYNMADRcrGmgVdvjzE/apdjAAEDAHVuLmqwAAAAAAAAAM86DBRst5V94AAAAAAAA&#10;ABRQgrGAAaAAPcKZevKlXRaCZTWhbGAAgADNAR7zYCBAIB1tsmihF4euFdwAAAAAAAAAAGmAAAv2&#10;CVyoQAAAAAAAABvSc4gEWy7E0fPpCXCQHu61Ps1Rw2gAAAADjgdu0Xydg1VwAAAAGzEdQ6wAAAAA&#10;AAAAAAAGAAAAwAYAAAAAAAAAAFYKZLC9iwBxt99NmF5oLJ/lZREfajAAGAAMJ8LOnmMBFQVhuRHu&#10;mcj5AIAAAAAAAAAAAAAABbCMJpgAAAAAAAAABDI/yAAAAAAA2CQMC6YCyzgAAAAa0euRQMrmoExQ&#10;EgSBAZUwBMQAYAAAAAAAAAAAAAwAYAAbUJJfhgAAAAAAgQNgwAExACEG9QAo5fXlZpbUaCAMBAMD&#10;SRvQsAkMBABNVADRgAAkABxb24NpzaVAl2xiDIghXB54AADAAAAAAAAAAAARCodOnhG5G4xVok2s&#10;SAAgEAgMfYgTwAAAABxeBQeAnEDSQAAgADkVQB+sAAAAAAAAADeCTnljVh7c1d0AAAAAAAAAAEi+&#10;4hNAhMEwQGnqSElaIyMQh2zqOmgQAAAoV4kKMB4ACVOSptMAWK3g3zAAAAAAAAAAAAAAAAAAAAAA&#10;AAAQAAAABnhiTxxbkHKmAAAAAEK5v7AgAAAANFty0a1hS0KvJL/H3Q76Gvi2QIbAABgAAAA44Azd&#10;sBAJAgGAMyrs1s0elVYAAJAgY1hdFUAAAAAAABsYHikM43AGAwAB93E1ty+Tx4XQpPAShllGm3Sa&#10;wlx9oAYCAYBuHiQyAMBgJhrALFVU8rKv4DZBI+VRACAQAAAAAAAIAEAAcJrhz+gAQAADXbxn7IVk&#10;iP1EIBAACYWvEA/G9FaDwkjqg/PWbh2AAAAAAAAAAAwEAwKUanLN7AKkTBAAAAGKBH70Sa10darK&#10;LSZwBgAAI6pDRgJgCEACG0BYH8UoWwQGLiWNN1ydJVFWbd/i+td9dgAAAAEHQdBQYgEwTB8DnZlN&#10;wqPylAJXx99zyXcoPPnfj2AIIgAIFmEYjAABgAB/Pf6drtDtmQAAAAAF/UqeEAAAAAAAAAAAAAAA&#10;AAAAAAAAAAjBzhNCgB1bF/udXVC1LN7sgAAAAAAAAAAAAAAAAAAAAAAAAAAUAAQAAAAAADATBIAA&#10;AAAAIAgGAjiZDqCLpOLaAAAAAAAAgAAAAAAAAAAAM3Oy5pf1N9asgYAAAFVVGY2AAAAAAAAAAAAA&#10;AAAAAAAp22w2oj5kzJwAAAALAoLpRCaAAAAGAAABqB1vyhbS6rzEICxkqGDhSFhCy7Nx2Qjb0rvK&#10;sM7/aJkkKE7+XoGIAAAAABgIBgRKkGxkydWBLGyxNYR11jrbrHQAAAAAASAAAAAAAAHwk/jlF6gi&#10;pffNnAzjiyqbsMe+b3s7YAAAAACAQCQAAAAAAACAYHHXnjM4DAQDAMUAWNIAYDAAAAAAAAAAAAAA&#10;AAAAGAAMBCT/GSAAAAARWUTAVJ5tEAAAAAABAAFAAAAAAAAAAAggYUIQA0gABAbqNsCk3WhlGMTA&#10;aAH7iSiiOpC/3QLZv0sSzipHaB9owYPBAAAASJDw8wBgIABqdlolDoil0VES1wMNG2Wt1tsfHGjK&#10;JgAAgEAA0CAABepo6VAAAAAAbCAkATlZeMVYADAYA2YonUp3x2VoAAAABWKH7UAAAQDQeguAPIjj&#10;LmIoAAAAB7IvaztgCBAAGi1iTJDEWTSDEKyx0UhC2OwwWIn1UuYdEZEau6Cw8Aff69xungSCAp6r&#10;s3SXmJA1IQIAAAAABJowbmgAAYCCEaRAKNet5woDAAAAAAwMAAAAAABgIBANPRRpugAAYDAxIhCC&#10;nwqgHYwAEAAGwObwwAAAAATBjaBMOB8uxwcuQwmmyUQjumL+HWMATAYACtm56aAwEgAOLebyVjDY&#10;UexwolTl/qDjCWgCAQAwAYCAYADAYAAmKx2NZgaMLhot4iNymeSabyHgBAgMAAAAADyZe4xgAAAA&#10;Gqq8zYysETE/ez/D5e7/agdj9LOGDAGAAAYzgvMAAADAAF2SoAdNo24atMEAAAVUD0Ng0TZ2xAMA&#10;EACHDZsnK/oKazMsMFPsULaVaQB6AAAay3IwVi9dKFAAAAAAAAAAAAAAAAAAAAAAAAAAAAAAAAAA&#10;AAAAAAAAAAAAAAAAAAAAAAAAAAAAAAAAAAAAAAAAAAAAAAAAAAAAAAAAAAAAAAAAAABAAAAAAAAA&#10;AAAAAAAAAAAAAAAAAAAAAAAAAAAAAAAAAAAAAAAAAAAAAAAAAAAAAAAAAAAAAAAUBgAAAAAAAAAA&#10;BAAAAAAAAAAAAAAAAAABWd4QECcAAACAYAEAACAAIAEIIyV2rdbQR9mMZ6hGq14niwIgQQQ5SKDh&#10;QhBI35BDGmELZahz9bfRik2VDfasKBwsCUjVIi/7d0TPEmBCYFv6fPyQyzPAV6kUv5cD/rVykJ1D&#10;Xzq2cBwyiRTFNLJwEQECBjJNaTWyeANGFGCwCASs4FBwRxVatIJRCzdBt6vQVQbVVrQXVutW7V1s&#10;MBQHwAqBwO1g0B9moBwbDxQf+C+D9eGD9eCg/Ar6+cHoF1d9Qfrr6+df1Vd88K6oN3X1wYN9B6rr&#10;gdIP3Tw14X0r6r66r6AAAAFaAAAAAAAwAAAAAAAAAAAAAAAAAAAAAAADAAAAAAAAAAAAAAAAAAAA&#10;AAQAwYAAAAAAAAAAACAAAAAAARxFxyCoxB4SBKkmoxF1R00hB0Lj2ZceUe4JGCCPRhHwwkqMIIIJ&#10;DiCKRBDBowggwiUWEL/lfV4QkYREIIGIIwGEGGETjACCIB4YQgQQUXEP7JE4IGMIKMGIIcIwwhQh&#10;Rii4jCAjKPcTtjVbCCyCAkEboGIAAi7ggAhRgRgRQgAjj4zihlELfPZdxz7NfVs8ikHG8AAAAwAI&#10;AAAAAAAAAAAAAAAAbgjkQQ0YReMIqEEEEETiCGDCGjCJxBBRhAhBGQxfCJYIELthHMgi8ghDBCMY&#10;Mw3BGFCUUCKIEXQJBQIXAiWhAIEn556EbUIR7jm8HVoQTtYgjEwj/RhMOMICLiwgluPfrBsK1wG8&#10;w3ghbggMEUwHCLsJMYmeCO7RYBmnggElTQruHgjGCHYGCLcIhj4QnCNMFsEX2/YGGEHvcaAFogiE&#10;YkGEBGEAGQRBEI2KIvNqLST3iR7XidbPDXZjeZiyX4Zoud4erek4PWGSRIiD2vB/xIFSOoxkQ6o0&#10;Too5HYUpJMg3SjbHyI0R/N1OW1usmgbkFLFCr/WwXwwQuXbizuUBr8KeEZNQiI4+8oSTifBZT2xj&#10;QUHmMUXsEjbb8cRNS6tS6EJKKN1ZaTuynIGfA6VbqJfDPfUqzAx1ywCET8StvklBWAAQAAAAMAAC&#10;AABAAAAAAADAAFPvM8zaWMbkqBFK4CUYPoMMKtRtUmZGa7uMI9ejXoon47gEPn6E7JbdAq/7qSwC&#10;LlQ9UNvNdaqUq32XRymcAgCUhEgWwUpyWrZM0gkAQUAc0O2KDYoY6G6n+FKSIjAQfuKiACDQAlBU&#10;MHnvCWUYLdZOfXDTr6+XeTMFO8/difuSaNY0sDWaikqwWUvr15V6J0JwbPEfxhz3xcGGNktquyrJ&#10;hIlpYbynS2HlHoTedPUdaS+uATHjpI4xECEu+LCuNLonVB8ABAIP/LLAYfbsx8EmHY+9DQ6EQs4W&#10;Cu/eIO3Q9jpUMm9jvQ8nnV8Z9O7zsFUrBrYkAAAAAAAAAAAADAAAAAAAAMAC7x8k+zfy73t2pbU9&#10;gWOIhYAIAAAAAAAAAAAABEAAAACAAAAACFDCiYU0KJ3BF1YSJgieCDQQSCMoIXBHcEKwjGCK8IN4&#10;R5hEoAsIoUdtBFGBGYghPYUQIUQhQofz4iEKFDLCLthhE8YhAJArojgQyRpCDI6WhjIMChRaEERg&#10;QkcQCYURHmwoTDgxhjikKMAQhAwoQIUowXQoUfCghBsYJghQo6bygCEDJEBhRiIxigzlAhrOInGI&#10;EbDJCQYGYJhECAGcXIEFJNcQTgiIM+IEIsD4mACJ488cDD4WCcEm38JkskVkLj9JIDUC51zC5yQO&#10;046UFyJKSvNTMgJ1JhUwpEbAnESRPXJFBkQTiROUo3OA8ScOEycRkhw8zhZkSo8eYGh4w4UDhh44&#10;4SDCKRhCiGo8jJBZiD0DzMAwECDmCFyGccYOFGIIzEZQZZ0qh2FwhBjIgMyagjhZ4DYIhicwIYHD&#10;zBuZEueZmkhEg6YHiqYgQAAAAVsJyBCBBPzkoIRCqoWyikyiJiUiiqohOsVPyPWD2ar4zVXxt+II&#10;EII5ohhhBBIgAijFEiR3/mCKhGEEWjFEQRxnEECFhGHx8b1p4PsLWRsQYAQSBEDGYZBARDD4yjhE&#10;E/pfDCDCCDj4ziCFENgjCFE376iACGEjHGDFxojCHGSC3k48FF0qZEEixEGUbBEFQeEjRPKwQEQS&#10;AGBEEDGQYERRGGjKIgkXVTwgiIYQwaNEEQCFFCIJESD/l/AnBKXm9SqJ8mwQ8QQEQRVRBBhiCFGA&#10;EOMYeGIN/DBAxABhG4ggIzCACIMogQ0XGAE+UP2PiEpc/g3qky67A2CIBCCCJBBAxARQwhAwglGa&#10;D5aAuAEEFGEQjHGIIYQQgUKEURBGGL7gs6zkUQUA42CAUSA6EEos0Gg819hzBF1CJb54wIJWtZNV&#10;WLKBEkCJZq0IioQCiqAqI+FWGotGgOiQlAQBSUSFhZv0uEAdCDUIPQgcK6EDMaI4ziNKcIVRoEWw&#10;ShAqa6AYMQGM4tvYIKqEeRunhqEIl4yDtBCLEESDEMIdgjEECwOcSVCPJ4EEdYKjpgOatxIAHg1s&#10;klG7W1DQQCUTEURrBRFWCJsIgxY8EBj+rhIt6uEawQWLnwgBaJGUbRI/ni3qYIRBB/x8IkxuqFEj&#10;s7g8IjeaCJYSyo5vllxYImiQkEMxFWOKe7mCB4RDky4RQxRQ0XlyBRFvbv+fvbu66wZapfJqPiaj&#10;c5ZIMwkEUXxsIhtFyQQGNvp/Li4RHfBGEMjACIMICLjJ+KwRxGhLYQKc+EJUAW9iLm+2CAQHBYQP&#10;0SBx2vZ0sEYewiO1/MggHaK9kEIiEIJBlRhAxnEyMuZiTCOIkSFggMfYIXCCiv5xLhEkfCDQGAwO&#10;CAR8WPFhXfuBgiLLBEGLg8HBAM38n//23ceRq0LBBoIVWWXDQt9sj8qsCjY84nEWRYo3qwQHLgKj&#10;//sWbp7Mxot4uEAwCnJvoXifcIV2B7dLT8UX5nNn9/EyHo01kHGIFEYY4/YTHCRPwxMHgKjxbrPa&#10;hcW0EKgSk8iKMnV/iGaMxlmSGC6lsEAiVgc3oijujq4QOEiYkLFqdqzqS5cv/4mTLvb7msCzTjQv&#10;jLIkUTXCBzlwgWSb1lY4tk2gg5hAI42I0FCf1dwhEEBSFGLRvYqKJtmyp9hECFFxCCaajg0ZbCi0&#10;YnQdtzvxMeJ0C41z0zRI49Ejrys4Kw40kiaiaBR5HI+SdnSo7KHfqEJKjKclqRPWLCdblqLs5Rfh&#10;OC5oxEiEFrtoZmXzlKW2AxYu5dJYJkG+y5DJEIKEWiPDokb7S9GhpFFU1JQj8YcSZ2llMXyvkHHh&#10;WpuVHx6FpKFUe21vQsQ/h2WW1klNRYxFT2WCQzWSx+LaOgFzqqy1S6UVHvfPR6moWvYhx02E2p3M&#10;OLTWwsm6Z0WTbruePRPgX9lH+8jkaNQTRCChlEjoJGQcNFuaBSRREih0HCto93t7dbbBc0N/p9/j&#10;dGgXcC/yIqVY85mPXluWi0n6w4yGaFEK11ny4n6YpCxQkZh/cgnN8yT0abJZyJCbCoSLxtvX3a4V&#10;vrX3tpodPYFF5Z08DlyZd1m5JBMBTct6Jbq7pFg2DM89mhfYhyM6WKcuTKzo3xOieRna3Z1NpAuW&#10;0RfV9Homr6H9P37dFoFIWiO+WLBxsxDCRUh2rbbGTCSvMSNl5kkJkG+jGsfmSKK5qxLRi+C0p0et&#10;4FcG6JtJ1CEIzIOx9qc26W6nPF9kzFRwqGo5MaJJ0VRI0dtGoDp+c+DO4FnpToMMcjEQ9yQuSjY6&#10;0aJtqDBAIQlMONq++mxPwrfxEno8J0aJTOSj8pOoHGzEMJHPCxGq0USa+ypg4mZFr6bRvmSK8VPb&#10;7F8ZGUaKE0Dk8w0EEgBE0YxtzrJSJwGEAwGXTfwhbCdTwGJjMz6U9jFy5nXr91vS+mWY2Jgo8Qkl&#10;Vy+A/O9AxokW9oiRUD3e7eHHHB5jIh7YpCWwcDhMa2L8a/k/08IN+J0EAxInbUYifTmx4b+J0bK/&#10;N1rghd9vhDllLy9l0ZTVvBAM2BmIbmOdBzBBYWNOEBz1bPKi7cX2RwQzfzrYbYQDH2CAOFIAo91w&#10;QCHx3lNqPTvvlnj4QAyYkKQ+FqKp9ycIBjGPxJ90Q3K7g2T+wg3GEBU5xEwmetsdtg4kBz4yIpRg&#10;7lwh1o7IyqMSDiwQ3jEmZNhCcmEM8YkiyYR8WCGUQszJiEZ/gs2PlSzB3CFRY8aOr3siGUQLuTbc&#10;Pi4kWKRk8QVggRBASFCNwhWankItZ2NMDfZbmRCLwFyA8c7rVn36vYQDY/i0LrZVfI/eqzXO4ILf&#10;J7CCdtoHH6cTo4uXAbgHkrLtFe9hRA7ZQRA4tvGoj08SCAXggUvR0OteEHwgG5+J02TeOCCQH8Tv&#10;dus21G0kmDYRRjYQBuxQIZtpDg4IFgPQhhDORx62TaxZ/N1ZeK6DxYg+Djw48WLC9+kKttTCC9BA&#10;RVigr/JBAhunILEQGIQQT7AW7PDxurp2JEz+jeqL789OPLhAIloIIqjxour9+sB6CCjkaNB4QaGh&#10;oFFvFsslfeIxMEDgBncZ43KL1fk/m9/73J3c0g0d//e/3nu6DqA749YXCB4kPri71R5v9/ljKQI5&#10;OoY2YiH/QKest+xoGNjeXh5o1c3gi1CL7Q/zwA1kQmgVJFbGckTRFlG9yGV8v8mAo0AFsLnaLgA3&#10;I2cQ2IANPxWS3pYb+okQXR9OvmuVaYFLT6F9xob6OpjmzUcHj/WB6iUvEQ797BKaduQkHuAeYrpU&#10;SBmTk1JoH3vdz3WDqAK51h7jRYlWcpzOiA0UfmjRTY45Vsy85bdDleA5IkXWcyJ3lxssUc22V1eo&#10;50vseS0NtndIE7qCr+72GSibc9ViRoY3MngOT+Rvwp6PMApCOioUHiR6Z6SaAwuZyWRIoPIZrhCZ&#10;oA7kasQYANZ9ecmUoCy80WkzqFfLjxMR2OqNfkHjZSbbSA1y2SYPu/96d4aD2WmxRwQoQUdgN6FP&#10;Q9y5O946DxycYSFYpEQtgPmnIb0+hF4AVmVQKNiiocHADNwREelkwP08C0XmyZbe7RWTu6KI/qWw&#10;2Oj7rY4K1kvypGlxFEFZeJgFlNhoYOAImxHc03eS7JabDRm8o+Vyoffyd5vTQMTFMlbN5FTf8pu8&#10;2UQiJLz4x6XK1D7ey2fcEFggt2ons7Vuty5c/smTdze95+sg0EYjACEkXAXDRGBgIRiMAxgEsMMg&#10;AyWCBSlM+3a2bbOoghGDggmEDr+aLhAKhY1640EDgdYQDBRYb1Xyb33CIMHhAIIxhY3uwMXAGL77&#10;BCoIVhDcbEiRNjkfbF8SPhCsIJGhYSCGVsERkEB2y+JgcIgwgOL6HggyUEAghESCA7w3zKAGJEiI&#10;SBsFEgHXgw/joYgUBQwMQKAvjoSIwyDEhgt8Ql5GtIVoK8ESkLw5YRFFJOIoKTK3lWYl/ZLM/cy3&#10;tuy3YsS8qblMl0u4JH+vt35/pvydG4R+kM8y/dOl9TMj6XqARuh2gLZpOZGP32+RzPyKQzMsXoj/&#10;b7yLR56W5EajefTUYvK0OmP0hMg9SFem8I1EPSJp5f7zZxDoCoHd+t+97Zf8n+pPpEBpiemv9LyY&#10;yOt96ZPiO5ft+bcnu6Urb6IJAbKI1hdKWbaWpiM/3FmZenq3QvjMtQEKkRGe+b9pAAAAAVwAAAAD&#10;gAbu14AAAAB+nhYAGRlxWq29EBZjdvHXwhTRr/gYAAoABgAPMZeBBVIv3IiIxgBkFgKAADQWK73P&#10;XZPilDwAAAAAAAAAAAzLPGcsZMJFmAAAAAAAAAAAAAAAAwaAAAIR4kTQ0SsfXIxkF6MAyKh+kQAA&#10;AAYVna5ZwwABAJgAwBAMAAAAAAAAAAHJ0DA5QEAgAAAAAAAAAAAAAAAACihJU8ca7KS8ASAYDQc9&#10;GDXOBP+UZMuxwxAZw2AhwXBKY22DYxsAAAAAAAAAAkrIBiu6uV2JgAAAAAAAAAAAAAAN7FKhMAe/&#10;vbW7tWxFWNQLdUqhxaQ+ROBAAhECYOWnWQYboaOtF71ugAAAAAAAAADTeF3pmAwBoAAAAAAAAAAA&#10;yDTL55SJTbNAbfWx0SFaWr/g9fhLATa/de4cfSahrDwUgAkmwAAGxpt0AAAAAAAAAABoYMAABPAB&#10;1AQAAAAAAAABdaE2kOQDYiAHEeUDMZWqI5LI6yUDKLdA/k52lgEDJ7oXnhiSB0SQzWwTmLAAAABG&#10;h4SX3xoxVOTXkdwA4nGgggAAAAEBk/MQBoBgAAoI0sFG/C2wYIEAA1A2VXxLGWO8a0IqVZzZNG9T&#10;94wAAAAAAAAADmUNmNoUUuiMJdIxcbIhx/FAAAAAEjhdUAZJJVus7Kn3DM2+ixgFAGxkafBzMYBB&#10;+iiAkloo2AAGwAGAAQFIAAAAAAAAAAYDAAAAAAAAAAAAAAAAAAHYSaAP6MsYn+R5JipDAAAACBRC&#10;kAgAAAAAAMLkuRErobEdIjt4qWtRNNAAAAAAAAAAIGAAAAAAAAAAAAAAAAAAAAAAAAAAAAADAYDA&#10;AAAAAAAAAAAAAAAAAAAAAAAAAAAAAAAAAAAAAAAAAAAAAAAAAAAAAAAAAAAAAAAAAAAAAAAYAAAA&#10;AAAADAAAAAAAAAAAAAAAAAAAAAAAAAAAAAAAAAABBOGFl+cCQAAAAAAYAAAAO6SAAHvHZQoGAAAA&#10;AAAAAAAAMxR4AAEmpbNHHwPAEQAgAAAMAAAAEABaig/90aDzdYAAAAAAAAAAAASsgABlHBucAbCA&#10;EkmceJrYlSQAAfBIARLwAAvSzAACG78CASkHSRgwAAMWYAAAxR4nLgtCUGjIIAyEAAxBgAAUZAGo&#10;8iEGTyAMdAAAGo/UwAHJi1DN9uMtPCXKAAHhHDEMZPVM84AASJzAAEX9Tku8alkZJUv8rGAGfm4g&#10;aA4Chj24MAASJiBuNqi5mavDGIYdjywAYqLgd3BjGFvMAAcSHSVnljO5OBiQAAAkKDbJ0hOkvC+X&#10;LkYAQNMqj6AAAAAAAAAANYByJoAAAAC1raX1qJLu7FZdiYwTBAW5hppQmc0EQIZtAngRDGdAgCAA&#10;IAEAAUBAAAABk+1iE6ABgAAEl+LXUauEcTQumpN6xi9LQV7bb3WsbAGgAGA5KiQcAAAAQCd+rXaD&#10;eCVPsAAAAC7GgBYAACAAAAAAAAAAAAAAAAAO125l1SBTtIYAAAAAAgAAAAAAAAaBAACCp8XtugBg&#10;AAA/TihKprEZ+zVVO8lgDBAAGVHvC5e7GRhwCAAAABgYAHgCY4xwAEmhAwGDAAAQI7kOd7N9iKG3&#10;8Jmc9gCAABgnR0hoQEgAAAJovut44fgvqiD3vrmSv22BiBYCAQAAAADAAAoDAAAGAgBhKDp7vEe4&#10;poAFtq5lNPdPtkxtSXd74WAjQBfmao0D0wS2ihWGAYCKhaRhJm5yR2AYGwGAAAAAGOAwNAAGAABx&#10;yQ5D2YSNd01AYriKVNPqSWp/ZEnwFO+yC6qBgUDBPgIXZWaQjShdiACPIAaAYAEFoPw+3bCNsn3L&#10;XbQZAhgMBlJCRQlAAAAANphQU8y4zIiZBJXvjAAEAAANgMAAAAAAAAAAAAAAAAAAAAAAAAAAAAAA&#10;AAAAAAAAAAAAAAAAAAAAAAAAAAAAAAAAAAAAAAAAAAAAAAAAAAAAAAAAAAAAAAAAAAAAAAAAAAAA&#10;AAAAAAAAAAAAAAAAAAAAAAAAAAAAAAAAAAAAAAAAAAAAAAAAAAAAAAAABgAAAAAAAAAAAABmJRCB&#10;ogEAAAAAAAAAAAAAAAAAAAAAAAAAAAAAAAAAAAAAAAAAAAAADAAAAAAAAAAAAAAAAAAAAAAAAAAA&#10;AAABYd4wECMA4ADgAACAgAgACDAhBAnKq1u63Va3NSknb3W5W7W5a+VV9VV9dVdX/VXfAr+gUF10&#10;DWg7++Dvp9fV/BnfXglcCV1dXhV3h+g9V/X0vqqv67vlXUGD/06fVV9dVV1fBoPUG6/rDB+8Lu+7&#10;vqoP11V1d9fAVFUlS+lRfldXFdQAAAFiACAgAAgEAAAAAAAAAAAAAAAAAAAAAAACMgAAAAAAAAAA&#10;AAAAAAAAAADKCAAAAAAAAAAAAAKAAAAAAAhSSAYlAbIFpGInGEKhShGAVi4lGMkQgqFFxyGCFEQo&#10;IUKOLqOIGQghAvtIEFzjph8+cTJCTky4VAgYohJECJCZIyAKInEyQGhkCMTiZhMDEGwphaYXKGkw&#10;qTGVkCCdIQScpwThkCRE+B2BAnTApjdjE4JiTFTM8wEGfM2Bkpss4UZCcbEtgBMGZnFmACJ404ce&#10;PMvMTQUzM0EDYw08JkFmOCZCIEjBAjwmAOeNOACHRRwsr6TzAtDRMizZZkyRScAwKxtQwTMpoYcZ&#10;giza1lHiDJFnmbEoB6DCMThhkjzpwo6YTzQiOIwi00AiQJlVQ02WQxWeZk7BmCDmFd05kUEGgQPG&#10;HDjBGcZ0JHBIS+YIB4NCsmZFFPHg4WeLPHGQyzQ5OHmWxkyYqeKMkK04jhBggrGdqJ48afMjUGEo&#10;h2JwcQMEosySTUJwTKbVjyPkPHgPEHjSFZpzAnm6GBwTCrmQAdMthyGk5rHjjIMcEyQ1ThpxGUOQ&#10;uZrYwYqasQeZPmAUEcZ4kwdHmc8gyYI6YEDADERCTBpzkmUnEyRPgUNDXbQN4FZIRMEtyEsYIUw1&#10;8g7ExTcrqtzbFZxiVjKieGMxLUrOLSsYAAABY0dhLVEiMAQil2QUglqWSWWoIoiLKsogGBKkT0oE&#10;FZZVACpHIVLlySGuM/f8CsJf/aYvlQjOc7/2pe/6VSC5b51F6fLN4dbhFiM8CFTIsqkvJ9Zoizfw&#10;U2ASQuV9uWwsWq9JC8kuyfGVKSH+lQiiePfRBfmCkRmR9jPa4zpORX5tPXeWIIjct+3OmxF1PlqW&#10;+d/vN57zFyoRixYste23Sc8+dedpp1IiNS9Ux4sVbyrOkkLK4z7FaJfCbg+2lHgwtcZlQ9+k1072&#10;uyTczQYtwjNu3yC7y33P90/Iw+ZYusMKyGXYUsLg1lka8lFIz1xT/CN4fTkZz5f9IUzWdmf1f/l0&#10;Mi+nyL0f5ksMi2eVeZxmRmT41+r9W8kmvjg63lhHEPzqszTFpCCsMy0BfWdDRUYsW4s3SZL7UvNZ&#10;6Q5FoPS/NIEjIyNeVT32upNoZHtlRyNG4q5KneT7ZJjJTMlvLXmCgY8WLFeMzP2VeeZmZmeZmZmB&#10;TxHvjMONp+Zkao88BqLzxxiVIzVeeZmqMDQKZkq/TBm562M8fYlRKz91XtjALGZKv0AAAAFp3hAQ&#10;JwAAAIAAAgMAIAAgAQBAi9BkF1vct6rc1UF1vUu6fL6+r6v67r6rvl9V/SBIL/51wVXBV3h3dVBQ&#10;XX9dV9311fL+n1VX1Vfwaququr+gevq6v6VVXXV/S6+6VfAq+V3Xf0+vvrqgdV/V8Bc4KB9QLv6V&#10;r6N910lXX0AAAAFqAAAAADAAAAAAAAAAAAAAAAAAAAAAAAAADAIAAAAAAAAAAAAAAAAAAAAAAAAA&#10;AAAAAAAAABgAAAAACQKUk8bhBsYgdcchGhQRhIiFHSTwpIGkIKhACY5hyXwHE4ieoGX1wMsBhOJk&#10;EFph0wiGJjgYhThgY5hJikotnHyUFxUwtJNwlMIShXQmFJPwVTCpBiJDmFwMKTmTiJJNJ2MyRAGJ&#10;ikukIqnEyCE5xE4+YQbqwQkAaYzxRxEzhR4g8aYRCx48rMMTKIyEssxc5MVOZBwYiIHiTxpVg4WJ&#10;iElLkGI2Qd44eYrBGDCwZyiETENPHHjj00xssAzEoTBDJkSY8eeRI4JDTyEJSaeOMAFDCKzhpkJO&#10;g8YQhMAcOMzZQTjphU6mEkoQjzFJEiZAhicXA1rOgQGXJmtMOkPJa3mGzFMKCJwPyDeYEDFIZh0k&#10;wNJhMmXIAedOmSBmRAQEgj5IDzjMExkAICBqpphMw4xE5jQUh48zA+CRuw4E42cROPOTiMCOcIB4&#10;DXJmVfBDBg0ccICTGMmFCScEDNCkgw8DM2IpU+TGEEw1jsOWdBM2Jyoa5xQ2yOKDWYzNkwFLxJGm&#10;fKG8hYoyHYYAAAFrRyMogi5ZCEokRkiKAIK5J1kZqUCCXJEE1UIbueI6Q8tfa5npQRHi0LliTEtw&#10;Kli7bI9OTbEs+Fk21FSyA0xlEknM8uR7BI7+o1RGfH2dNi5MWeGTI3zQv2T79aE50SPbmuLW+13U&#10;jK/Izbc7HvpC3uuszXGnNaWcX/T2nKT7iOIn2Edz33nByDwyMlLdJ8ZW+TLyMp3pEF9DLFea38fv&#10;iMjS7sapU/NaSVW591uVb7gmRGn236tDC/pPNiDqu2pYZyYsWLiGHznin5GTcRxFtljI5tv+yyO2&#10;1Qd/fS7eml5JCM/00p1vyz6eRcMiJd5c/oPpNjScFp8k266+o639YaQ8vhlaa8M0uZGqzVL/9ebX&#10;gteT7gcciM/nqMyCmR/pdjIz7CN9wbj4QRvjvztu2u95+uMMyL9TPfmGZGZdt7323dOYdhEZlann&#10;41k1jzEPTLw7DMlvbGfst56RvW1Mz8Z74EMfpmRmZzNbwYZmaxrAfH1b9bGeZnv6efPfY1vY1vAA&#10;AAFx3gAQJwAAAIAAAgAAQIAgwIAgRK1uqq3q4CQG5brdVfQN1XfLvq/rquu+vqr+ny/rvv6+v6uq&#10;6qquq/pVRaldfPlf1XlV/Tp8q/pXfOn1XVdX9PlXfOurqu++v6+q/6+XVd9X9L+v6qurrqrqCguC&#10;q4x6u4o8quAAAAFyAAAAAAAAAAAAAAAAAAAAAAAAAAAAAAAAAAyAAAAAAAAAAAAAAAAAAAQhgAIA&#10;AAAAAAAAAIUgACAAAAAjF64UchThRSFFowCUIOhAwg5IRLmFJQhTiJhEJMaUHjZJBrkAqcpBDJON&#10;nForQ0kKycTMGdnFSCXMKnDNmSZVmgYmQhqDjM+P2BMKkCgzBIduJhEM8WYjQwIYEJazQMpQmCaU&#10;LmCHDxJ4SZ44wTnAOHnoBs42UaEZCu1jTgg2eZCWcPMIsNHGIXzhx4gAyLQxXYUSjYFqYIdOFiQV&#10;Js0EgqEqhJwyJsRkE8kIhPSAp0sCBSxKBOCBEyjKHIZIRImCJBjEotOcgvMGSfEgOEwJABUkpsqy&#10;QEwksTQMVpAsYAoqBiKSipOOmZMKeceQpYaBdJcTnIIuYSnECcVIIZhylGxM7IfMInDJVCJkSJOF&#10;GACUMGWAmZhsw2coESKPHmDBmiUo8WbTwbBgSDDTDUwycQTi51OPlrPkGBLICTmE5SCDyQTYiWJd&#10;CZTHOKS+i0kFHao7cLISRJEgz5mO3CGEWgZdnSHxbhGbgJmsBRdqAAABcyuRRChoCpFKRBBSF2WJ&#10;dRSNWsQV1CMgWqCrrEqkjaHfo3XpWhNuU8a8uQasIpMAAvjKlHk+33+pitSmVelizPj/1vAd/tAf&#10;PsMu932mJT0mmJYdPivCOvVFaYD0ya8vuDv0aM6ILSrd/78zpDOf8Rp+XXFMK/uJftD/TtMQYUm2&#10;YinwHW8B03IoRlv0j5PdfGtNftvmAdhH+vjUiNYZPjIpHvkbn/pjO5nv1Mj32J4Szq/goZGSwjL8&#10;f+l6txTR6ReSIONNSOsIvXktNSMn+p888EEj/d/T1Mj1mg1f3y9S/WhPNekh79oaYlIyeE0N6RZy&#10;PacmMysRGedOvUTXaTOUtxHLlvzSesP23tOV91bpTO6Ij98REfdzedP3L2118txFfnWbsjFxDlXP&#10;WEuObC6RwDEGMsDT/fKXIzPxnvn4jIzz577CEZgmZ/p7+tjG0zo8zVGZ54yM88qRmeDiM988z1UZ&#10;tjPM1RqjAI7vqvIAAAF53gAQJwAAAIAAAgAAQMAggIQRkSrXa1dat2rqtauqrVa3NzdfLvl999dL&#10;vqqgSC7ul/V4ZdfwLgoLq6/pcFBdA3ddLqvu+uCvnSOauv6QPu6Q1X9Ony75Qf+q/r6V3T66V119&#10;X9L6uv6dK/5VwYH9Pl3V0+g0H6uq+43GlSlBZ+vMdKkAAAABegIAGAAADAAAAAAAAAAAAAAAAAAA&#10;AAAABmAAAAAAAAAAAAAAAAAAAAAAgAAAAAAAAAAAAAAGAAAAAAEKKQhRyL1GELjlcIww5jIlwuEE&#10;F3rNUbE4J0HhEwTISRiTMyxICTfy5znIhvPmInFJykEMzik4U5S7BSqGMsSiEjIqQhYJBgySQlNk&#10;NLMmFQ5E28xRVE4wkhBwJ4HYI6fPkyECKe8DYjNcjcaY9OM0WZIWPGHjzxBI+V4uNDEHJkQSjQDU&#10;nj4PGnBOFmSDHCjKIjjBlLPEmBJwCYJPSz5JUE2SSjkOYaSIIlg5QrROJKkIG87LMl5OgrzZ2ZnR&#10;IGsiIpMVhMLnETBnKEmHyEJUgwHzijh5gJRgQwEhJr0DSYOJUeJMGHMkMGAiJ88WfMVYwEs8UYlm&#10;ZISpwo0IzdzzCDMqnBklAgJZ6QYwkiDwOtJFUISQiYkCgS1tJRhOLnFElFkCck3nAmGzjoDsHLAy&#10;pMXyUWT5znnjjhphsTNiUUxFxgzjbkjEMDZsOBMLkCDnpWzAzJCxI4jOxg8cZic6cMBwTeK8RG6E&#10;RWousrQJvmHkNRsE0JzIGKk0UQV5CoS6VgUqgAAAAXsp9EkLQgUSRSxCgqAIL9g5CFEIHQKKIIwB&#10;SdNMRl5tp4ifGT8j7MXJfgXhLSPWjJdNdyO971Fl1dhFj7nX8CLiSxarxTJokuWnIw6XTO00jFme&#10;8RhFcbbF1sFbkRt+VdzgW1GWpP789vzzxcZGXveVLrY00tTz06VF4dhb+nqvh+3xqvFxD72MjyHT&#10;LeVf+Zr1n3hp43N100vEVnoZHWGpqzMMzIyXn9pSr3qkZeZ1li5SH/3drt4jnX8sVKd6So81R/LZ&#10;Hd7KxcgtNgYMeh8iVRkFTuLplac4Vk38RPd2DPVR/nldMyL3LfyFf3p/xmFveIMq31MyPsIt99f7&#10;/fTeDpcXLvyUt8g773vUu0My33rdn6fQMnxluWlSm1LrCrtXclpUvPaaU+ZYj5N+5GUsByZb67kb&#10;D5b9vhF1mTZUfuq8/IPusZ6efVfoB7kfkfjRmR+/kCRib/lvmek+XkZ+X/o23tvPxnqM8zVfpnnv&#10;I1BLAwQUAAYACAAAACEAyfo5B9wAAAAFAQAADwAAAGRycy9kb3ducmV2LnhtbEyPQUvDQBCF74L/&#10;YRnBm93EGJWYTSlFPRXBVhBv02SahGZnQ3abpP/e0YteHgzv8d43+XK2nRpp8K1jA/EiAkVcuqrl&#10;2sDH7uXmEZQPyBV2jsnAmTwsi8uLHLPKTfxO4zbUSkrYZ2igCaHPtPZlQxb9wvXE4h3cYDHIOdS6&#10;GnCSctvp2yi61xZbloUGe1o3VB63J2vgdcJplcTP4+Z4WJ+/dunb5yYmY66v5tUTqEBz+AvDD76g&#10;QyFMe3fiyqvOgDwSflW8JH1IQO0llNyloItc/6cvvgEAAP//AwBQSwMEFAAGAAgAAAAhAJoNvRjq&#10;AAAAIAIAABkAAABkcnMvX3JlbHMvZTJvRG9jLnhtbC5yZWxzvJHNasMwEITvhb6D2Hsl24W2lMi5&#10;lEKuJX0AIa0lEUsrJPUnb1+REqiDc+1xZ9lvZtjN9jvM7BNz8RQl9LwDhlGT8dFKeN+/3j0BK1VF&#10;o2aKKOGIBbbj7c3mDWdV21FxPhXWKLFIcLWmZyGKdhhU4ZQwts1EOajaxmxFUvqgLIqh6x5E/suA&#10;ccFkOyMh78w9sP0xNecLdvA6U6Gpck1B0DR5faI+LqnCmeSoUqOobLFKCGi8Oss9/zIJxLr1cMV6&#10;pdav/wvpj4CxrrQTPrTalylO4sBTtNcy9P+ToT9nEIu/jj8AAAD//wMAUEsBAi0AFAAGAAgAAAAh&#10;AHbgSV8YAQAATgIAABMAAAAAAAAAAAAAAAAAAAAAAFtDb250ZW50X1R5cGVzXS54bWxQSwECLQAU&#10;AAYACAAAACEAOP0h/9YAAACUAQAACwAAAAAAAAAAAAAAAABJAQAAX3JlbHMvLnJlbHNQSwECLQAU&#10;AAYACAAAACEAPnJvwb4CAACRBwAADgAAAAAAAAAAAAAAAABIAgAAZHJzL2Uyb0RvYy54bWxQSwEC&#10;LQAKAAAAAAAAACEAqZIjRQo2AwAKNgMAFAAAAAAAAAAAAAAAAAAyBQAAZHJzL21lZGlhL2ltYWdl&#10;MS5wbmdQSwECLQAKAAAAAAAAACEAVL3G9VbJAgBWyQIAFAAAAAAAAAAAAAAAAABuOwMAZHJzL21l&#10;ZGlhL2ltYWdlMi5wbmdQSwECLQAKAAAAAAAAACEAnnllgMNkAQDDZAEAFgAAAAAAAAAAAAAAAAD2&#10;BAYAZHJzL21lZGlhL2hkcGhvdG8xLndkcFBLAQItABQABgAIAAAAIQDJ+jkH3AAAAAUBAAAPAAAA&#10;AAAAAAAAAAAAAO1pBwBkcnMvZG93bnJldi54bWxQSwECLQAUAAYACAAAACEAmg29GOoAAAAgAgAA&#10;GQAAAAAAAAAAAAAAAAD2agcAZHJzL19yZWxzL2Uyb0RvYy54bWwucmVsc1BLBQYAAAAACAAIAAIC&#10;AAAXbAcAAAA=&#10;">
+            <v:group w14:anchorId="7A8F94CE" id="Group 4" o:spid="_x0000_s1026" style="position:absolute;margin-left:0;margin-top:0;width:178.65pt;height:67.25pt;z-index:251659264;mso-width-relative:margin;mso-height-relative:margin" coordsize="52649,19812" o:gfxdata="UEsDBBQABgAIAAAAIQB24ElfGAEAAE4CAAATAAAAW0NvbnRlbnRfVHlwZXNdLnhtbJSSy0rEMBSG&#10;94LvELKVNnUWIjLtLOy4VJHxAUJy2gabCzmxM/P2Jm0HtFjBZU7O919ItruT7skAHpU1Jb3NC0rA&#10;CCuVaUv6fnjK7inBwI3kvTVQ0jMg3VXXV9vD2QGSSBssaReCe2AMRQeaY24dmHjTWK95iEffMsfF&#10;B2+BbYrijglrApiQhaRBq20NDf/sA9mf4nhK4kxLyeO0l6xKqnTi05z9SnjocYFw53oleIjd2GDk&#10;Ilc2Z8ojOe5gpxzexOArDkfpFgZTpiStMXOdDXYFTaI/63zPNlu+xHfwSgJ55T48cx1LM+mRwcbW&#10;VuR/a8whbNMoAXntcT9Slzpr2tIejYfhv+J1xN5guKiz8TdUXwAAAP//AwBQSwMEFAAGAAgAAAAh&#10;ADj9If/WAAAAlAEAAAsAAABfcmVscy8ucmVsc6SQwWrDMAyG74O9g9F9cZrDGKNOL6PQa+kewNiK&#10;YxpbRjLZ+vYzg8EyettRv9D3iX9/+EyLWpElUjaw63pQmB35mIOB98vx6QWUVJu9XSijgRsKHMbH&#10;h/0ZF1vbkcyxiGqULAbmWsur1uJmTFY6KpjbZiJOtraRgy7WXW1APfT9s+bfDBg3THXyBvjkB1CX&#10;W2nmP+wUHZPQVDtHSdM0RXePqj195DOujWI5YDXgWb5DxrVrz4G+79390xvYljm6I9uEb+S2fhyo&#10;ZT96vely/AIAAP//AwBQSwMEFAAGAAgAAAAhAD5yb8G+AgAAkQcAAA4AAABkcnMvZTJvRG9jLnht&#10;bNRVXU/bMBR9n7T/YPkd0qQ0aaK2aBoDTWKsGpv27DpOYhF/yHab8u937YQALdIYEg97qHv9ca/P&#10;Pff4ZnG+Fy3aMWO5kkscn04wYpKqkst6iX/9vDyZY2QdkSVplWRLfM8sPl99/LDodMES1ai2ZAZB&#10;EGmLTi9x45wuosjShgliT5VmEjYrZQRxMDV1VBrSQXTRRslkkkadMqU2ijJrYfWi38SrEL+qGHXf&#10;q8oyh9olBmwujCaMGz9GqwUpakN0w+kAg7wBhSBcwqVjqAviCNoafhRKcGqUVZU7pUpEqqo4ZSEH&#10;yCaeHGRzZdRWh1zqoqv1SBNQe8DTm8PSm92V0bd6bYCJTtfARZj5XPaVEf4fUKJ9oOx+pIztHaKw&#10;mCRpPkkzjCjszWfTeZb2nNIGiD9yo82XwXGWpGd5PjjG+TyGanrP6OHe6BkazWkBv4ECsI4o+LtU&#10;wMttDcNDEPGqGIKYu60+gWpp4viGt9zdB+VBXTwouVtzujb9BNhcG8TLJZ5hJIkAwcOuvxTNfHLe&#10;wZ/pPYjP6FrRO4uk+twQWbNPVoNk4SEFKp4fj/z02XWblutL3ra+SN4eEgN5H8jjBW566V0ouhVM&#10;uv4tGdZCjkrahmuLkSmY2DBIxnwtAyBSWGeYo42/sIKLfwDYvmbjRkD5CMxjtqCu1+oJZDDNU3ip&#10;Xk9xPpvnWWBulAWQZqy7YkogbwA4wAC1IAXZXdsBzcMRkNMjgGDCtC8DGP+NmNJDMYU35jN7BzEh&#10;o9xv7prbhmjQbxy4fWd1JX3PsIZ6RfleneRxDGlDfZMsnU0xgm49zbL50LEHuXnteRqO9YY23TdV&#10;An6ydSqkcNDNQGjQu6D/HPe0s0maZNNRg8et6R81SAqp/DMFtKRopR/HBdC1X3lRpqEDQt8PTXH4&#10;RvkPy9M52E+/pKs/AAAA//8DAFBLAwQKAAAAAAAAACEAqZIjRQo2AwAKNgMAFAAAAGRycy9tZWRp&#10;YS9pbWFnZTEucG5niVBORw0KGgoAAAANSUhEUgAAAVIAAAImCAYAAAABjgKlAAAAAXNSR0IArs4c&#10;6QAAAARnQU1BAACxjwv8YQUAAAAJcEhZcwAAEnQAABJ0Ad5mH3gAAP+lSURBVHhe7P1Zky1Jkt+J&#10;/dTM3P2ciLj7vbnWXplV1dULugE00DMA2AMOOTIYoQhlhHwGnyhEg+QDv0F9HQofCOEMBDsHKwmg&#10;ugrVS2VV1pL7dvd7YzmLu5spH9TM3c+JcyLiZmU3G0LqTc+IcDc3N1NT+5uampqa/Kff+E1NKaEp&#10;oaqgIBhJUkTKXyAiw7OrkgCi23cvpuk3LyJhUh5Jmw8npFaK7dvn6KrlFBSwxKWsqpsvi4jlt3V/&#10;H+2q83aevEAZdZLdrnx20a4yjLQ/j2n+InKl78m0gBfQPv5OScXSpR1ZXvQeV3h+EZW6Xsw3I3fJ&#10;Z0o51G3mtVk+GRrWiUm15vpfpR6F5Vcp7z7a9Z1pfqpaegaKbMjhLjqf2z7S3O+27ha+4YZ7+2Rm&#10;uC8jJhj/krVlfrbNn+l7kt9NOtZNneBUdfODkzy2M9wgEQOLHWnK/e1rm/bdL2XavAyTxquwIldy&#10;+JeFq9xTRXQDcs+R5XM5iZ4HgPKtbRpLczlNeTAt9zZdpYxwPuEuHu+i8/zbLI+VKV/597EdxlzY&#10;4un05zavp3+XrrDz3mQQ304nuYxTAVEUyTzcKIuyKUg78rvKPZd56sj5Tb8xuZxeHUR30dBHSubT&#10;Z1jHflHSzJ/pv6vSLlkq5S8/B54VHl2Q/ZS/2/wbf9/de8/zzVKNsrpJOml3U0gsveWey2665KCw&#10;CILL8mWyU+6PvwPID37tu1o+oMogfEwyG/6eVkpKAbYqNLk/uQXb6dg/ckxpzOl8mo1GHfKYpisC&#10;uKsZRhrquUNIpjQKhHF0eO2C/Pc/2aSRR+XO+fpyybe222G8P/5+ni58OFLOT9R+18yPJCYzJReH&#10;kPJ4P/InC2fJCwb1aKh3BqW0dc+LjPc0awWTn2Bl0JzlrnSFASo2cRk0s+10payXpJM821ABkg7f&#10;layB2TP7pkwLdY52aO8y/G+DBg7nQhVsLW/bQDKmL1RgUrLGtY8uEf2BNop7yTtFh5yWc3y2eWc7&#10;Xfl98xO5HTfuGY3lkitXRgtPZFIaKW2oFGXRZDqTs3qBEHOa5AT5/re/MwApakIwdIxt4MsdZfh7&#10;BxDuGrEKbQvNRWkLjSC3f+rOJN12WYxRw62dVN4VjJHD75lKgw5lKffzt65SjwtpYk4Zbm13sEwX&#10;fWvfO3tJzwv0OTJZGdQxN+mvopCcmYAKn50KScqIv9lBNkue+VzS7QBIBAOnybu78lMxAN6XLlcU&#10;lVz+8cG5e4JN1YY6lfxKuSaascpm3QuQOoWU33YUk8M0t0KSu9j47KL2vYx2tX+iAP3nz3cfZUy/&#10;kLbbZLi/VdZp+1s7KClrg9vSs9+Eo8ZxGd+6jEodtJQhY4aQrE3FIerGuuapvaopDCqQRJD/8Oa3&#10;7HupTIMnRd5SkYtGJiY19vsVbWK76CpCcyUgVSvrPirlHTrDHpp2an8FwdsAbayTbT+7Sh1LBx7+&#10;vKAuL0q/Sl46mbaXakgB0h3AN+0MF/HZ6Ap8uSKJmFBva7NTDVfy7y9ybxC9Helc0ZSn2ni+54CU&#10;+V7uMdV6Bjrfd64kL3toOy9ym5y/+8XQVYB0FynWX8tPYBigpvc083poh8ybbSDdrLcMQEp+9yp9&#10;USf1UQE30eSFCZBiZVUVYtb3DUi/+aZCHlnLB3P6Apxl2lA6x7RAIkLSOFT7grJu0EWV2kWXd8zz&#10;CcapuGkKunHvPE1BYqp5b5OIpdEy0BQ7cH6+S6AvIhu8Nr/3onlMSRmF8VehjUE0/9wQ7KHVd9/7&#10;86Ly7VGb2QL1zN3pvTID27hXZEBAJosJ08HB8rM8VUwBKfPs7XTTd9PlAmwD12X9omS8g6btNSSb&#10;yOU26TTdYDc8TxvpMl1azj2kMNgbrR3yg422GduwmE72FG0HXW2Ra5PSkN7KN9rAyb/HDcAXVISk&#10;SkLpt4GUSQcQNeYW2sdkU4VHIL2IdjF/l0a7K11h7n46X8ANIB1+O0/76raPCpBShGJnrrupDEpT&#10;sjHP8tjmxZSUzTa5iC7KB4pAXEyawUYAl4W5vFN+3y6TycPmvengNc1jW7PY1e4X1iOD5EZZvgCy&#10;8m/fzbSPb7ksTMs83LMOpxlwt2mbXxfSFRFiAPIdPC2k0+ySzT520TRd4fVF+e6jwpdpe5Vctn/f&#10;5sdGWS8kgUl/v+idsd9vAelWM5myaIkFQJyt3KMkVXoB+f43v6WKDrYeydqHpDI9sbvnwaYYz3Li&#10;HTQdmbFchldKdgPzjHt2b4JUQ3tNvr/Bmx0CWOpxAQ9H2gPQe7qL0e7+sCEMyGaZCylF8y9dTHGD&#10;zpTT7KhToYueTWlvOhG4iuZTKPNHssawi7SskjN6YYwDhnlN5JQj87JsWJab7xYyXk3eK4NW4a0A&#10;WfvYw+6RysOrVPvCjLbaNv8uE5AsAxAyAk5StQWoCeAWUkyMp1w6TznDod6bNO1ryphm4NcO2vhO&#10;mXFO0k6fbwPSdh3O0/labH5vx/OBf8ZDYeSvjp5fuxkAA4/K4Er+uc0y+ztr4GIfTDImsndzDhOZ&#10;VAoeCSkDqarSAfKH3/iWqhoQalbvrWNDShkg94CNVUyZmCQG2tXptjvKlDaAdNL4IkUox1pOP7cX&#10;MCa0/6v76So20otol6bNnvJaG04abEeagSY2uctoVz4XtcFFJBeYRabf2ch/q6yD4O7hzbmyKdlS&#10;tUnb6bY12z9/sooNg8gWP9R0nmxh3S6/ocR+ffDqtIsPgvF7Suc5yjm3PjgPni9Gu74y0q72H8tf&#10;BtCRlFKZjV92UuG5XlgB8ykon9Fz9bUnks12qjajGAbG3KYpQWd9w9TTlJKp90lH5/xCF5VnF2K+&#10;INm3xnyK1qaqpGTlK38bk6d///nT9NvbnXq7TNOyXvbsSmk2nu6n7Xz20a5vTknyda4cVynvxpNM&#10;WdvYRdv57snh3Psu57l9fxed+8ae97afX5xuM/32c9QmgpvvlGuU/O13X5R2dVM997091x5e/1nQ&#10;5fU873u+q277qPB8cudcfUt1r4jNO6nUQwTkh2+8qSkliGNDlzw1msf/btpeWBoLvs2oksd0xC5p&#10;iva7j3Q6Dd1nn7qED5c3W/65t65jnaZa2Rcwhgw08HyPkBU+lNFx+9kXTft4kWencMl3L3oGIJKn&#10;U18Y7ZgWbdEo+Ls/PL1/WfkL7ctrm3SP+Ws/bcxlz9EFjzZoNJ/82dGL5q9lKj2hi/h4lbbQPe+X&#10;VwcIMcOllTp3YB34lIF2u2zZdFO+YWnEFg4EOgX5wTffMCBNyfLeymAfbVb8goQ7aLCfieAveXUK&#10;pMKEI4XBGVx3sXFogD1MLlSeXtSYU5K0f4Vzm/bluS0cu1OdTzclZSIpW7Tvu1O66P0Nmgxg29P7&#10;i8q3n8xe+Hne3EcifvvWlcu2i1fju9sKw+ej/28B6TZgfV4qPNrF0/N3LiYdTB1G+wawffd30TaQ&#10;7ksveLOhipWCCY8KmG6Qqs3UM5BqLn+Z5quDTtWm9vbCxo8LuTMw9eJk50jy5fKWzct1iC3aYpbA&#10;sBNLN6Yp+xl5EV3lnctTXIG2tlVucnO8rDx7LlVEE6Jm6xmu8rfuuKbpUNye++ffT2OZxKaBKuPi&#10;yXBvu4x7Ls0irBtM2SR7Vrh0les87QLIbdqfppR3rPuvdKnlOnxNsU6a70/JFI3dzyC/e0UqM4h9&#10;tfwiaDvv7b+3SWDoy/v5v0mXpSs4IEzYvoPMfyKhmtDse6yaWzljxzbpZMPHILfFHKK5L/7hG2+o&#10;xnFqPzB9kmMBGNmyW2j2pbwqIG5rM/to3+h3jplXAD4YG20fXfz0PLlxVnBluvgb1kRXrQ6M7mpX&#10;I4XJYsh4e7fgnCM5P+JPyQTKft9wdbqgQmnXCuUOOlfmPbQv3UVl4IL3UurhgucvStv5DH3KHg4a&#10;5kZ59QIebQU3uQr9Ktrpvj65jy5LtcvksCvvDbzZ8Xw3lcWh7fsjTXNKjB1U5bxHi6VV02R10hfE&#10;NNt+MCy5iXE3X9PMtjP+oql8+7LvXMTIaR5XzW+bdMsgveuSdIGmcAFt53P+2n7D6Hw6uy6j7by3&#10;31e9IohegaSA9NZ3LqKrDqpXpXN1u0IZuMJ72/e3r89DG/mTB6JzdIns7nrlz5B+lfruoqmt/Ur0&#10;gp++Sv8vdRKdzBh2fMeJ4MS2njrncAVfBtx0yA/etMUm6W2lfvrpkmlhoOSRsxRwuL/j41Mq6S0s&#10;HxtCsruym4K8TUN+2w9+Rbpq415W3yldJb/SnYa/dtQZLEmZwnwe2s3rL4YU2DsaZBrkSbjENWWk&#10;P8syX0TphW2aF9O0Hufb1zojL4AXxZByGU2/e5FGer5Mf3a8n37pKnJDkZntm3sp41OeMe8jVeNh&#10;wTVLeV4jLTSdlaWcPwi9CI5sizOLgTkOpy33p210f9HRaSP9pAPtK/CUrpLmLypdteSFPy/K1z9P&#10;urBcenlnUM2d3375wqnI6Bd1fdEac6F9fNxzey+9YPJLabv+stXvdt27jLblepDvrWsfTwZ6IZnJ&#10;IHqFfIe6crktWdUWnTbKW7bVK7hialNLPbTo3oKU6dv2/SuQloXIiVa7m8434i66ahkKg650aQGG&#10;PdcLkE74uOuiNNCQbit90TtyY9ma4SWUeXVRC714VbaZsH1NFmR0em9qop+mwcwB2fXtoqsU1Gq1&#10;gyaziO13P881Jcm28F2XVWVcNLzs2g0Y069uP/vPnNQ8Wy66CpX+vc2zkTuFR1ehwufLBAdb8J5g&#10;ixS5HMpW2nfaTuQ+NpXgqfPdUPILvmzFzL+MavFFNB3hFAvecDWR2Wbnju/sFM4dtKMR913s+OrG&#10;dYXPXVDiDTpf9q2/N8p2+ahcRlc4nxX5e1oGy6vyjlwOFDRNrjj+PlnthzR4E1hnKp4FOaNMI48u&#10;/lc65N42LOXLaX7Va2xf4+Xuq3gz7CjPnms3bUrKtG1K++y7XpRe/I1fjc7zbMeV22/kwB668OEu&#10;stpaf9ijYef2PUdFDtLYxmYjHVMPkiFu1Gj/8M03VVMy5/vtwAXZf6oUQrMJoNDwbM8K8nbhVY1z&#10;bhKk46q0McqUvLcEavt7hYYOdwntZe4WXSbIV8ljJDUnjKF+myu121PMfd/e5mdJt8sUWTq2ANMV&#10;4ylpATD7awsNiotUtutt2a+szG7SXravZ1p2a6sLVqUzlXf2tW2h7ecbdbqg/Tf5WVIpOIurulmz&#10;lLuQzR4knS//Ll4W2ubTZfXf3dITOpff5XSRnXSbtnn6InSVgZ8tnuySbckKWKEXKf9FniZM+sEU&#10;07SUIz8UEbz3pJRsZp89WBTQbNeOIsgfvvlt1ZiQOO3M1olUs+FVGDXRApoT7edFGS65ErJnl840&#10;v115n78zpVKHEYRKY5XvbtPF+b0YTQFoV9mZCIzLDWMdNmt2E5eX8wtLMjTeNLKV6KZNLzczADGb&#10;UzTzweWjL6xkli5N0+Q8HOAstu2QMhVNTGzR0CVrv5SdlUUcDofGhFOHzzs/eoWYcoQdEXMMyfEd&#10;Ck2/nVsKCo/2DJib0ZTG/Ep5FPIxM3mKpuByupR9B6f+jE4dkgP2Jkk2exrA1MwTJR+vkus6fJYk&#10;paObprJJ+xevSttcTqUmuRATjm33myltcu882Xsjz3fROKDZtd0mYO1a6LLFxAEQ88x2H02fXWVQ&#10;PT9Y7aeS37So5ffpNyxdQnNc0mEOlvtiL4Lb0NY0S9g5Ju2gq6S5hLYbY/vvffc+L31xORmjy7Xv&#10;vu6Ykg2NN0yz8zR4yCCBpGmXGWha/lEQx24+oNF0WllemGQ2dJtd6SZU0jiE4APOOess2Q3Mgt2U&#10;D1oPK+Ak5JgNyQZo5wRxLvs/5ne1DN7b3y+LALtKdTFZRxh5Nx75YSAqarx1HrwXK5c4VCFpytqJ&#10;vV14Y1PtnN+EyYLmQ+hsYBnbPlu38wF1L1KLbVnZlP/J7xPTAlnudpGITU2ncrl9vSjt7pPbZd6V&#10;Zgdd8fsbXNjBI+tL+fc93z6XfrDbX0QlHSDmzD++k4betOHWO1R/K++NwuUXPk8DDEJ1Wdm3aJr8&#10;xb/6xdO+ur9opykk2G4v0xTHXKZTE8WeTfNPAskpURJREn3+uTOI8OTWdhtP22SjDvmellMTk0UG&#10;F7Ja4gXNVylHcgkNapdLqCjeKd4r4hJKT6K3zLfAonx7+H7+ZVrrfbwvb4oKHodXISiEQXvMqURM&#10;u0g9pB5HxDlFnKLOyoxofl8ICftZ2iibpaxM40hku7ymf+cO5xLyIq5Ue+pnt0fp2J3qPBXMu2r6&#10;y2mHbP0KVNr+IrpqfQe5vjzLSaLdia9SrillFeM86fZUoUz1s7bweegi7edC2qm1/PlTGcHPj2yT&#10;Bsx8KvzbN/JP7zsFr4pXbCqaw6op2R4jZaPEJv/MLGBaV3JK9PbTtm9edbo40rSTjlhsuzn6lPJ0&#10;zVlgW+eI3q7eQ++UziV6n4gV9BX0lRCDkrwBqtKDxGnmxpfMm7HDTPiaH+zk4cbv9rbDDYNSAcOp&#10;JXLII2vEQkIkmh3D54FAIp4MpCpUKpYX9rME2tE84TN+F22lmADG319kn71sycZYb8lar5lWXoQG&#10;OZ1qbdvy+znJ3n/xPK767RcU4YG26zj9lv29kXwn7Uuzq0wXW7v30C6h/iLovPBMqAjCnyNdWJ5M&#10;UyHdbrBt2s5Psl3ObHMjvuzKQbK9cLpQJ8XeWfIq2tILImgB56lSNZJ13OCdTYVzdPA+KW1KrEVZ&#10;O1h7x7oKrINnVQWWtWdZCUsnrIC1KlEEvMMHMxOYqeD8BL6U4TJeTl90QziKTVJsoLFLiA7UC66q&#10;8E2FVB4ElERKkaTRNGmXz5h3k+2bGay1zAYml5VUbQ93Nh9I2dM9mEBenPbJ3WW0S2b3yef2ve2/&#10;99GY7mpl3AVqn5d21a/Q9Du7rqvT/vTbwCk/fOPbQxg9Tdlmx6hNjR8fNdTys3xkX4W2aXsFeh9J&#10;Wakb3GY26aLvlSAcl9H+HHbT9JtT5l6kHOxqBNl6R3KgahHj82bHNCqLQ9N3ywJRIQPDAsjTDj8e&#10;o1DSuSGfkVfKeQ1Wso1P1UIxSPa4SA56J3Te0QVIztE7IYoQEXA+A5tSJ2h6CDFCTDgz2SNd2gGW&#10;zsox5e9WW4uUUznz30OdRg8C8spq4eKwaCTgvNBrb/F3s3yJSP7dBgrnAimWhVDrE4rx0Uxctn3F&#10;eJN14Wzy0LLYOOB84a/Ppb0alfbYJUPs4Atb7bfdR/fSkI6hrHZ7M/+xr7sXqseULivLRSvyVrzC&#10;y4tp+zuFl9tUNPuyaGS/TxLYneGLY78UwNlCLp6IID9449uqe4B0M7ORhkZirNz0/i4SsSNuX5R2&#10;5Xjhd34FIJ3W56JvTOkiIOUc56Yr5pnU4KOUeVz5NZKsdQ6J8+/bQucUJGu2MK5a7wTSXAbTZi1D&#10;A4lJeYU8Nc3PRGw1HCE6R+ccq8rTBUcMgegcvfP04ujVdsYFVZqoHLSRpk9UfY/rO1wfqcTjClAN&#10;lMFwcmdKpU226+4V/MQVKw1a5GjiSJgNlCrQa6Qva69imqyZAxRnq2VmE1YMOIuWKea1MOwDVB2A&#10;xfhvjTfUIvtMW1nk4iAkW1TeU0aZnNIu+TwPApfT+ZxH2qU8fB4g3Qa2fbTdrlOa8mE7t8vyH9tg&#10;k0YTyeYpoZtpN2XUwFQGIEW9uT9dpJFu0mZhJU/JVDfXyM6/Z2wX2e9vuo/O52RUvrHrua2AX/6d&#10;Xe/m1rLfp/Uo2ZVbQ7pcjvHXgbTYSDdvnwNe02Py6vXWJ8ufBUhLx9ZzjV3cmnLPy4CnRRtjzKwA&#10;6QCme4BUBQQlidJ7ofdC9J7oA53zrJznzDnOUJYxsUiJlSorFdaxI8WIj4mDlLgV4V7VcMcHDlMk&#10;dD2VglNzJxpp9IadlgXNbZ4fTusumHkz4HBqINq7kqbUTYiiRAetd8TKoZVDvWnALioSE65PuBgh&#10;Kd55irkGVUjJFqYowJqB1JmmKQqSxAazLIepBK8ujb7daBs0PhMsqtAwH9MdK9E7+hnTT5TkWYs+&#10;L4lbALQjv6GPT9KOgZH3UG6madY26Fz8GpewZxjUpnIxPNu+M5LkfDdS5LKYdwUvBKSWl6BTIEWQ&#10;H775HU152jUFUjIj7WfOZFJgmYh93KraFEylAMEOn9FtuoCPQ57TPIrRf5M2K76Pzr+X713w6oaQ&#10;XlIXsn61q4RTsnqNbkC7zB+iU6DL4cG20hVwzG9YY29rmZl2ASmlWuWdLGjRwcoLiyCsgmMpjjOE&#10;ExWeJ8dxH3m6WnPctZzGjkVU2hjRlAix5yhGXpbAt27e5o1r13jJeZquw7ctvgBpLsLUh3YsVeaf&#10;TH7dGuScKpU6HGYD7XOU3UFmxEwRaycsPKzrwDo4Ome6ZRBHhadOEPqYNWaQfPwOqviY8EScJhsA&#10;SjyKrKFJcuZXO2lxm12YOxu5HXeTvcd23TLt6jfnwGEP7YDgnbTru9N7Qxl00hA7aFc/3UUXgeYu&#10;0mxQ2UVXUeYKDQOCWINYy0zMQudIjYv52ecG0rFQdm8cmV4ASHcwfpvRckEjbDOmPP/igXRXfiON&#10;QDpOsS+i7d0d2/UYaZza7wJShgYcfx+UHKw8NrUsqQUykJY05VGxj7piK92qSLG9qhNUEr0TzoLj&#10;aRAe9C331ys+W6143EZOkmcpjhWeJdBm22lE8E6o+p55u+aewq/duMlv3LjJq3gO1i2zFAkx5vqq&#10;KeTqzrX9cLKiVcl+3QmkJqvRQZ8fu2xPTUDnHIsqsJhV3O9WfLI44XG7RL1w8+g6d2/e4ubskFkC&#10;165xbUsVo21KSGbjrVMk5MunHlQHV1hRj1NThSXzO7lEzB4UfmsDwiaNQHpV2p4G67aXTbl//taV&#10;6fMA6VXpRcul2SdiH5XjktmWj700dpg0WTo6X66x92jpGxlIrTye/iIgdbrdWJsCLuWkTRGiJtRC&#10;SdkU5woVkUmFNzTdK7xbSDZnw5mmsHGezqe/SFP41WiqkW4DxGY9RyAd7Mh5KpMExOUtljl12QO8&#10;TUX7cNmFqpB9a+SLYEe8lPK5XD6d2GgLoLbB8dQJH3RrfvL8CZ9o5JEIJ3jWUtNXDamuaIFWE733&#10;hjwxEbqOg77jHso3mprfvX2Pr7maw8WSgxip+x7JO4NE8vQYk1iFjZ1L29WVLbOJy9PhJIo6WzQi&#10;RlQc0Vesq4rjynNyOOPnp8/48YNP+eD4mC4I83mNV5iHijuHR7x2/Tqvzw657j2VOqokNJpoVi3V&#10;ek3VrQmxowJzo0p5Wp9smu/UADwOQJqGGcDVaQTXXf1jG0j30Xlg+BXpykC6MbLvJQUbiXa08ZQ0&#10;O5Ttw4ft/sUl+Rl0WYqU5Y0d/BJsD0nUZJHxRMF5RDxRFVVHdB7/9+7c/Z5orkyyTupygceCnC+S&#10;sTOv7OePFxbvq+zUDrMv3a57++iqTTqlXel33fuiSIp5aMvtaSPN5HeXIVWtESDz15qojIUOn4HH&#10;3sntle1hAL4EVMjfKtr28LN8dAAvhWIOcCOY9sFz6oRP+55fnpzwKcqTquZ0NmNRNyyrwLKqWDhz&#10;dVo7ofee6AR1DvGQYoePHderwPUqcChC6CM+GYra1tLCB2OYMLo4izM+bPNvUgXw+ZxxsePBRTAw&#10;FU+XXbOWsxkPguPHjx/yy8UJTyrH6bzhSYo8U+UpiYftmo+fH/Pxk+d8/OQpnzx/xqPFgkXXERWq&#10;qqIOHo9C3w1a/QZvc+HMDGOAsmtWdjENOW3endb9/OPzdJU0L0S7y3WOrpAE8qztymRy8IXQRlYj&#10;1m3z1X41mRzNAg6yh4ll5PB/7/bd70kq2mgRiK0Gm+QsFK2TAUiHFGrTqX0kWYuY5l/u7/p9SsN7&#10;W9eL0q53dt37PHSubBMZ2VuvnMb4mSmvOheTYcnGIfiUnc2TaZU+a5+SIdQ0zGkoMKOSf/mG9e8C&#10;WvkjkqVLvC3EOKH3jjMfeKTw4fKMh95xMq9ZzWe0dcXSQeuhc5Ac4J1ps3mq6URtB1HqOUS4ESqu&#10;h0DdRbzapKqUy1HsFyPYK7s6zyDCllKMZ1ETTvLAkqASjzrPWoRVXbGYz/jlcsGPHz/ks9ixOjhg&#10;PZtzliDWM7pQc5KUJ6sVT1drHq9XPFwtebBc8Gy5YrlaErxnXgVqUTR25s6lVg4Z2jO3hySQmN3I&#10;cjtN2mF67SN7NtZ3TGzfu/Dlc+98EXRZiSd0hWRXhdFBDdiS44voojQyzUSnnW/zRWEL7MWAVKRM&#10;7W3PvSvTQc2dqpDm6WO5hnxyxzt37wpTF+E8oEy1jO1nU5qWZbtM++iqDP8iaLtsV+JHAdFsG5Wy&#10;qGSMsulMzsQBASGow0WQqAR1BMxnkwiuh6AOjxtD3KntLze77niVqfxQFvvkBEwd4jzqHHiPrxqk&#10;qol1RVt51l5ondAG6PNeTFcJLhh4KomkiYjQBc/COx53HU/aliW2iDVM3UVHsFBMPyhbLDnf24wz&#10;m5eqaX0+b+t0KeFyNLPkhNY7TkX54PkznqTEompY+polgT7M6cKMVTVnNTukvX6Ns1tHPLtxxP2D&#10;GR8APz0748fPnvLe82c87da0Ahq8TfUk72RSq4dgmxgcEad2lT3+52RkrPo5ynOTIc/h5xa/LqNz&#10;39tB22n2XpN+dem1/e6uMmT5Lr/uujae78tnD+3Lq7BxtP2Ojzbyn/QT6xqWi2LPULt3pSO0SgYb&#10;gHcB6F1GpTBDoXbYgP5/hczeOQ5imhdHsjujNVIB2mxtdyI459DgIDhcCIj31jbKhpvZwM0dUyjJ&#10;/JacX9ZxrMuqElGiF1JwaOXRqoKqIjlHS2JFNM3VCwSHOuhjZyDibH7do7QKbVJO2o6TvmeN2NR/&#10;sv11u92LZu2yMA9Xea5WUNV8XK4qToQggsdcq5IqkUQKnpWDB8tT3n/2hFVVkeZz1i7QuwppDmhd&#10;YIXQhUCcH3Eaak7rGYv5IauDQ1ZVzRmwEkcUh3iPDw6Pjqes5u2b5TJte+pO+OKyvcv2ZwAy6dD/&#10;GdOLgOE+2sWjy0jz4Fu+L5eU5Rzu5dk7Yr+7bYCcXkMGWaC3V5Q30uzoDIUuenYRSQaQ7e9eRIXp&#10;06/tvPcCo9o2Tevr89bEXRF29tHGd3cMJtPCimLbSJOFeBMRJAR671minKTIQhPqAyHUttccxTlw&#10;3ha9vUAQ8Kh1/KF80zY2uw/ZSKBkjdE5ohfWTllJopVEL5DEtnviHUmVPvYkjWbaKTxwti8fHEkc&#10;6xRZ9j1tUrPgT7VOyMNHDgQ98KcMK5ZWsB1R5NK7PLCIOoJ4s1+JQPBo8X9tPMep471HDzmOHWdE&#10;1uJQF0ACqEPUWjKp0PYRXx+goSFKRXQVKQSzTosNONInXNtbjIR8tPUG5dnFRQrHVFaKnJdLptrS&#10;hLbvfa4+slP2B25ecjFpj4uuiws0/f75slyNBFuc3ebbRbQLCy6jgedSVI0p2TOnk/2nWl7asyf1&#10;InD4/9OvQmL9bYvlBqLlspBveKHzyrISVo2nnQfamWddmZ0SL4i3hRrJnhXnQf784DZ8WjMIGEKZ&#10;G1TwpDrQCvSqJAURT3DetmYm0GR2wCoEg2NVXFIL+oEjRPBJSX1P37eDBWEqmaU8NnRPfpfpnQkA&#10;TbTWEXwSCRDnScHnoCqO067l06eP6L2zff8qIIE+KV0fEe9xVcCFgKsbkghRhSgODQHfzPBVQ9U0&#10;hOARkpkPcmg+Y9yoZdsW1Vzqso1UrEbbdP7OxWR983z//M+RLgO+i2gXRn3RtOsLksstOb6FTIYY&#10;o8F2dv71odMVYb8iqF413V8IKiN1Ydb28y+AdgmOgV7ubOVeBokShUjy1sfOm1P52QxODx1nh57T&#10;ueO0hkVQOm+r5RTz4462hFKQMoBO7OMiWatzeUeQ0Iuj9UIrQsylcni8BrwGC+KM/U4SJNqWzaCO&#10;OsEsKvOoXBfPNXFUyaa7BjZWlkHmBim18k3bYmiP/NzcV+w9l8ykUXzokwjJmV9pckIUi2CVELN8&#10;iA045i4F4m13S0+CMC72leAl4h0uOFzlcd6m9EHAlS3JgzKSNTf1oB4lQN5nLzDZlngZXTXdSFPZ&#10;/YtAVylLniBfStvc+LMA0W1ZG0RxO+HQmuPPAUg34HOrjFMsNGEomez+SKGrpvsiaOh7vwKVDlHy&#10;2sfEq9J0ELmofIPWVaZ5Ze+3/WaaoRdaLyyCYzELPGuEz6Tjg7jko7jikU+c1Y51Hei97d4vjC/B&#10;R8bvlcWLXD/N/yuaarYJRIRehWVKHLcti6Qk53EScMlD8jgNBCpqaoIGtI34Hmp1zJJw0CduJng5&#10;BL5yeMhrB3Nu+LLP3hijZQTLvECw/ex7ndgLgI4MNQ2YHIIQ+mwjVRQROGgabl+/jovR4pSiCBHv&#10;BOcdihI15qtHvIGreVBYxHwciBfyOJW/W7wmMrOH1UJn8wH1+Ux0mSwe7SN7Np0l7qfzvUoukbM/&#10;T5r2oYvp0gRwrqZ/drTR99Vacde3TfnJZN5Kk2lSWXTI4c0GulpdL6SS32VCctGzPy/6IstQ+Lsr&#10;z/LMekD+XXPnxLSi3gurSlhUjkXlOJt5Tg9mfKrKjx8/5fsffcwfPXjAh+2ak7phPavoak8M3myY&#10;zi5xBag9Xj2udPDc1uomnVxAc2CSpXM863ruH59w2vck5xEXACGliABePT5mx3XnaVQ56DuOuhW3&#10;Y89Xmprv3LzJr9+9w9dvXOdmCDRJCUnxKU/LpzzJwutKW0x4J9l2uN1Jy99ezBlfotlafVRqhduz&#10;GV+9c4cbXjmIHX61wi1X1ClvLNFI8J66aVAVVPMgJnY+i3jBV46qthCAMSb6LuZpu1mmi6+olb/Y&#10;7gzgvcWLNvtvtvPK1kCtmuyIkxwQW2VPLNN8JIpxajKpzNtRd76D8dknC/Iy8E6HeFxbqT8/TU0t&#10;5TtlfJle5IW4QheBrpQ8C+8mykBemrV0+fvkn9u1KlJu9d2ckO8mm5o48maZHE/BnmR9VDGHfFRJ&#10;yU6FLEIMDPN/cuJyFQ1qnHidp+ndKYhuU6nsvusiKoK4kW7HSxvpdDKNzfdKPUu9poPIdnmk5LfV&#10;kYf0Mu7Qkaxd5hFruKZgMYCsQKgqYsyZekcKjjYoy0o5bYTV4YzjquIXz475088e8ctnp3zWJp6L&#10;Q6s5R4fXqX1ANNqFEpwtkKCCS0LlKiqpIIr5DjtbXBJ0cHzvFfq65rQOfNi2vPX0GW8/P2Z5MKcP&#10;FZ1ggUGCI2ICZh5QtpvpGkp18oxXRPmte7f5nZfu8o2m4RWFG23HwaplFiNV7tS2ys7QOSTbT8dR&#10;P58VxahdF9AynmcwNKerLGdi++IREEWCUB3NoA48Pz5l3bY4H/AugDi6PO13zuMIBAIuCZIiXnsO&#10;Us9Bv+brN67xUggcrjuOxBPw+Kx5GkJo9o9VnFjEKJc3uRRwGZZtspuYNbcQqpC1c4uZGnPoPu+z&#10;hKbioVAW8YocZTOHloWeLFwu8w7Fax64yIMQDhVnJpAcyVXIiFekc2TxsIBkXdhktMR/3bxM1koA&#10;bDATC3m7rrm9MSmrua3l0K+5TuWf8dQheatujnOQZaXMNpCU3QQLuGY5MrQ2JaWEaCzH4ZCxIEud&#10;pbPn42X3XD6Kxt4vL+d8Mw/937tz93uqiibbMW/vWuoNPk5o0KIuoM3v7U5cAOXz0s53d9zccWug&#10;aX2/CJrWaVpvN/l7qy2GKyqkpOZiVHlWwbGo4PSg4uyg5n6M/OL5Mb94dsKHq47nrmJR1yy8ZxUT&#10;lQiHs4aDuhpteJj2QvEgSlYCwbRRxWyE3gsaLK7oyjlW8xlPQuDnZ6f87PSExy7Qzub0wRO9uS8l&#10;Z13FJ6FOShMTTd8STo55LQi/fvsWv37rFq8K3O46brYdB21P00UqNS+CQXPBlrm3W8Kcn41B1lYj&#10;/0Z+Zj++PIKVNnUKrozUHlzwVPM5dajp2p7VqiVhLlpu1oBz9DGZthcNDLxTgiRq7Tjo1rx6eMhL&#10;9YxrKoQuQcwmBcyObRqxFdKOLbFu68iOChlIFJAS3NrlGK+a8kkDJQh2IDkzHRiUGrh4X8HGzsME&#10;xA3NTCk8G/nm8wuCCd4QHXbg2RZt3Chfs5/7++74vaLvpVLnCW4UzdJAdMxJsfCFQ4nyCQcCNljk&#10;Nh4GnKzN6OS75e1SlgyrJTvrbOMXxrcmz8qNwj9yzUvRpCwoqs1a/P/hzt3vKRYmjKINbGa/kyQX&#10;bF+ajeLsAFIr877GuBrtfHfHzR23Nugq9b0KlVxKPtN6l/puk5SRWNT27rpAqgLrKnAaPCdVxePg&#10;+Tj2/Pz4hJ89O+bjtuOp9yznM9pZReuFddcS244mBA6bmpkPpqXlvuzEbIHkTuy8wwUTLPG2KNN5&#10;x7LynNYVj4Ljna7lp2fHfNh3LOaHLKua6B3JOaKzxShRqJJQ94lZ23PUttxoW37z9h1+685dvhQC&#10;15dLDldrDtueWRcJqjkeQAbPoYMPnBuuoi2c59wWPzNgljc9is8DlPq8N12FWdVwbXaIw7Fatyzb&#10;lj7kFf68PUWwDQ7mpmuO9T72NLHnVtNwd37A9VCj6y7HLCi+o/a95BORSBQ1EMmaoYXVy1eJvu9M&#10;Y+u9s0DZdUVqGrSuiXg028qLdofLLmclKuowlS/fz+my21kewnO/tkcFyEc/3szpEZmNNpieAbT8&#10;O9f3xzYr+Q1T+NxOAjYoFADN5omhzJoHgAlpfj4cn5P9jy0WxOSbxTNi+L/9HDTIIdtcjzxLKH+X&#10;cm8C6VgrNoC0lAly648a6QCkWgpjne8iKkyYLFNtfHi4t6NwJvfbKa9GZeq8k3Y82HFrkyZScWna&#10;PTQVwkFTmtRbtv8uU3wRyEJHcHRVxTJ4zqrA8xC4r/DuuuUnT5/zi5MzPovKs6piMatYBMc6ZKBQ&#10;pWs7NCYq8cyrhiC260kEO9ojOPC2il0Wk9UpBM+SyDJ4FrMZT2c1v2xXvHX6nHfbNU/riuVszjID&#10;aCqLWVnrq5LSdJGD1Zqbbc+3r13nL997ia9XDdeXKw6Wa+ZtS5NB1Oc502DpGdhSfrHn5InaPpry&#10;0+J3ZtkyLzCkdD7BuoBCnYTGV8ybGeI8zxdndJVjoR1RFF95W4CinBCaEI24FKlEmfvA9dmc67MZ&#10;EntqsZMAJNsnk0T6fBBhyp4WIkLCDiVMOTShBpe9CRy993RVRTdrOHGedV3ThZqegDjbu4bFRiF5&#10;8ywwLUtRiXlnlW1IQLDZRvEUEOOItVeeApswZi2tvJO5PbJ+iwqQFmie0vmXjO9lcLOePkD7MPWf&#10;nhqQA2lPMrbfrYwq5Ni6JcB4fpYvm8bby+NgMuY1/J5NRCOIFqkh82L6Un6SBXUbSBNkk8EuILVi&#10;5Uw2M9WtUF0FCLaBdJt2Aen2vRehC9/c8XDHrQ0agO8KaffR9nsjSOa/99TZVoRBvSM1NcvgOPaO&#10;p1XNZ6r85OlT/vTxEz5YtzwRx3LW0B3MWNeBpSQ6UaQKVFWNJGhXLV0Xcc4RqpqD+Rxf1RbUmEQn&#10;ySLIBwPEzgltCCyCZzGrOZnVfCrw09MTfrE847H3rGYHtKFi7YSU3aJUbNHQJ6iTMut6rrUdrzjh&#10;d7/0Jb5xcMD11ZLq7IRZ31F1LZWaXylkG9Q2MwYuji1xPs3mIDTwWUzMza3eQJQ8BdRsV/XJFp+0&#10;i1ShIjQNK4k8WS2IwZz4DQHsjCrUjpMWEkGyfTHBzHmu1TMO6hqfDGSd2tTajiTJPaI472M+wM7Z&#10;oYHJMZhGUlXR1zXLquLEO94/PeXd58950vX4oyPC/IAY8zHRoXgRYHbfDKe2i2raWwXT+QyorCx2&#10;FXAjT/vzf/buefGc0CZ0bdKuu+We3R/sw9P4EGoaKtj0OE3skiU702xtpjDQEBNE8qCx+e3Szwpe&#10;DdlN8tyUrPJgN5CWO9tAqnnQemEg3QaCESzKe7vp3Hs78n4RuvDNycMLNdcJ/SpAuusbJT9XQgtu&#10;3C/NkS8HVJ4ueJ5rYnl4wOMQ+MXJGX/04CFvn5zxtJpxXNWcVRXLKu91FyV5kOAtWpMmi+ruPIt1&#10;x5OTE1Ypgg9QBVIIRO+hqdFZTec9rXP0Vc1Z5VkeznhSBd5ZrfjTp09552zBYxdYNDO6ekYfggWy&#10;FTEPAPIiE5FGlVm75rYmvnX9Ot+5dYs7seOgWzGLHaFvoY/4DMKDH+ckgo7xZrCGjbzMVxH7qSxN&#10;f3ea8jTbeO7ImOhyOGA1G+GBq/AxL6HXFTKr+ejpQ1pnZSJqLg8W/s5BcA7vHJqU1PWkGKmccP3g&#10;gDr2VKnPC0wGus45vDgqAkE9LmWd0NlusF6FtYKGmtg0nHjPJ23Lz0+O+fGTx3ywXPKg63jatTCb&#10;0cwP8cFitQqgKeYFrIQTxeftqBNJQzRkG3jWRqcgVbgu5n9rU+yR18O21o1ru2WmtOuJ3TPvgvGO&#10;G1bfyRiQv6BlkJ7mkHDaI3nxTjSbqXQcoEq+DLb0og3nWg54mWxYKaaY8SOTso+wPK1zoamNd/hb&#10;TSl4ISCd0gA+Azjsp3NAmkeJz0sXvjt5eGG6CX0uIM0Jt9Nvd/Tp8+FZ+ZFtPlHMPtk2NY8Efvr4&#10;MW89fsoH644nvmI5n7Oqa9YhWKQlUXqX8FVAvJ2RFGMk+BrnA9EJa1WO1yueL5c8Wy54vl5xEjvW&#10;IqyDYyGOE4Snqny6XvHBes0vz075xekpH7ZrnlcVq2bGGY41glQ1ipnoJAs1yY4TaWJk1ra85D2/&#10;cecOXwqBw3ZF065oYofrOwJ5KpeN82VyNeWQUPwt879zWufYTuWnpbTyuMngZZpo3sqan3kV6oyh&#10;OEFrR6o8D9YLniwWdBFCaBDvs21TETFQzLUGhNj1pL6jDo4bTcPMe7LVJH/Z5Q0LnpC39iZMC+2c&#10;s0GpmbGuK5464eO25Z2zM355dsqnGnnqPcdOOOl6TtoW8Y6qbvDB08ce70ybc9nVvwxHgB2ZrYIQ&#10;Bi7JAAJlAB9lfbqyPdLF/fk8ldzyX9lsN82RXM6iDcrwibwcLmIGC8ntia3QOxKSLAC4ZLuqY+IZ&#10;Qyn7qF1PPzwdCMBso1lHzyOJyVUB4bHqm7NvSz/lzGRqfxmQbjBn8tc2WFzG+ClQjYj/+WhsgAuo&#10;yMwV6UWBdOjk2/e38tlMUxbyxvtC3oLpBQ22wPTxas1bDx7x/mLFcdWwnM9YBc/auxzoowzrggve&#10;Qt0lRVXwPpg7iw/EuuIkdpysW553Lc/aNU/aNY/Xax6uVny2WvPJYsV7p6e8t1ryXgbTz2LiONSs&#10;ZzNWEuidR4MbYnwKmo/gsPONQuxp+p6DtuO1UPObd+5wWyMH3ZqqXeG7lpCgFo9LLvuv+tEVLgOn&#10;8e38VNPs9JsyM/4swCCDHmpNYBPB8Um2yangesU7RxS1AamuONbEw5NTVlFw9ZzkHSmIYT6mVamC&#10;uIDzgZQSXdtCityYH1h8Uudw3vbqR1OFzb9WPaKO6B2tc7Te0zYNy9mMJ0H4sG95Z7ng/XbNfeC0&#10;mbFoGhs0RThbtyzWK/MsqAK+rvDOW23T1HWsUOFXWVW2J7bKbVwpGrv1kfzmmMHnoGnrTEqgBZ+L&#10;rXqcohc3qk1t1/52GUQ9ts24AHPRnO1/pT6liiMTZGj7TRAt3xsS5Q45SmB5MNIGvm2YoyZT+00g&#10;zUF2MxNgBKOxormAnxNIPw+ITkeei96bprko3S7aBsDLqDBe2NKYMg0T1Mk9A1LdeBcsoQsBQsUZ&#10;jgdd5IOTMx4pLOcNq6pi7aAXE5zgbGeN9wHEFplUHM4HBOgVOif0VaDzZjJYe8cZ8KzvebBY8vHZ&#10;GR8vFnx4tuD9xYLPFB77wFPvOa1q2nrG2nvWEVxVEapA1A5ftkRqwqUeFyNV7JmlxFGKvF5V/NqN&#10;W1zvu8Eu6mJPjccnh4sTIB26VOaITFbvJ8Aw8KuIWB4kpfwEm9ap5G2teYVeTNsqO8RMRxSICR9M&#10;i2+Bvq44E3h0tuQsQu8rOu9J3oAUNQdsVbH9+D6gQIzR4pGqDZC+qgh1jbpgR1ITcBb4kCS2mLSu&#10;Asuq5rSueejhw9jzzmrJe92a+yKczBqWVUNbVcSQzTHOcbxYcLJcEAWagwMke2QUELUTUJkMSmWK&#10;bFq/8S1zO5sB3NBlRzm8Cm33xyLLo1wbmenBWlldOWbcvGY1W5PNIZ9BAy0gOk7lzRd0zN3yH6bu&#10;eTFxEIppCbLmOVZLR7DNlwwa5gWVF+OZJdnQbfcB6XmNdHwlX5K/vk07bk1pClQvSld956rpdtHn&#10;BdJ9tPtZmbZsvSv5qANxcDCnbQ64v17zMHYcO1g5IQbr2Gb/E8DhQkXCzkcS7/HeQ4yQz5dvk9ng&#10;1AWi8zadzOaBM29R7VfNjHUzZ5F/X4aKZd7RpL4y1xxNxGgC732uh9rRGR47y6ghcaTKq03NG9eu&#10;M1+uaGLLTJRGPEGFbtXj1NzXbQOC+U46xvnSwJ8yOCGQ40FugKvmtFkcLZ0Jti2EjW1ZeGaAmsXX&#10;Wdi/FCyu6jGO+6dnHPeJdajpgreVdQdOPF58XhwTIooihOz/+ezpU3qNhNmcMD+EqqJ3Nb2rSC4Q&#10;XcXSB07rwNms4bipua+Jd5Zn/HJxykddyyPnOA41p86zco7O2RG/nZoPpp9VrFPi+ekZJ2dLZvMD&#10;mqqxUxDyFL/wJIvUqOcNPNK8un9egy2z+6vQ7qSF24XsW0jKIDq2DRlEi/lFXEKcpTd7doHakmWp&#10;wNioyWUNlxFMbYYzDhZkH2X7it3TUsxcVJMxzFVsKL5tkBmUoA3Iu0Aj/YO7974HZu+iCN4WsExZ&#10;JGy6RdkHJ9lPNDQpu3k2Gm4/7RrtLqLL0pXp48CUHeWTSfn25VNomI5ufNnubS8sbdMQc3TIozww&#10;wFAMwOTwiFNNPG7XPO5aVgKuMVDTDDKJHJkI2xfvXN5NkrApbo7gnVsLFUcvjk48bRXoqpo21Kyr&#10;inXV0IWa1lV04knO22py1oDFiTmRY3lLsq2XDqhwSOyoYuQa8Goz5+vzI45iR92tqGKPTwn6RHCB&#10;ylU4Z6BkJ8OX4NPW7cf113ELqLn0ZLtYrr/PHcVaoNzPbwtWbrJGylbQXadEl/07Kxtcnqtyf7Hg&#10;RISuaeic7SpTJ8PQBYKKz3pNdmMConMs+p4nZ6c8ODnl8WrNSYosvWdZBU6C46kXHgXHh7HlF2en&#10;/Pz4mPfWKz7B7KGnoWLpK/oQKEtWUcTKaS6t9EAvjrXC8WJFBHzlCd7nkxKMVwJospMCLCKXzYQG&#10;fomdSlA00gJu+a+sc+VLC3/P94/NPlTAJnNHlOSNz2qNiHHSjAqaFOcdvfZE7UmS0BBJPtFpT6/R&#10;4NR7wJPU5DGJEiVZjNkct7eYCwTbdeUygI722FLg8RyywQWs8GDYhZwlagMvsEVCQNV2mpV0Wxrp&#10;ve9pnAp0gfptl4qRtoFpCqQGDJM/txrgIrpqukIvmn5KG3XYeHI5lc5rVMDa7u+jjUbd+r5zHsnn&#10;HLXO4Q7nnInyeHVGSyKWxWTFDlnDDJZl14+oIAkqsZicwYUceMQWHxSLCJWcp3d2hlGbNZ/O2Wq+&#10;rZiae466rMk4ht0kibyHPUud2R1BUqTWxAHKvVDz5fkhRynSpEiVIiElJEFwHo1moDcvg6mKWXi3&#10;JcSZu8IoYvbUQGGiKuRtkxn8i7uTccryFwNAlWSaNkLnhFUVeO4cj2PkaUqcAGtvu7d0GIzylC5r&#10;LiLFmd5OD1irsugjx23H07bl0XLJg8WCT8/O+HhxyvuLM95dLXh3ecaH6xX3Y89T7zitzO1p5Spa&#10;HB0CZaAp/qbOFszUezS3UxsTp4tTuq6lcY6jqqZGkJggxQwips0XrokwTu+Hq7iyDX8N/CzvFY5v&#10;07SdzpEDFXPZUhG8C6RoioQXO2E2qfnnakkriY4EXnA+gLf4r4inTxA1kiSionkwVpImUrLNJV6c&#10;BblR24gBo41WGEF0W/s22cqJNvr1JEF29VNyfoaug3JhQHr73mSvfcnMBHefQ75MwXILSGXyvOSz&#10;O5dNym38QnSVfLeplEuycA3lvAKVdIN2NM2rCOse2gukYra4KNBJIjpws4reC4t+zbPFGVFBJGCn&#10;r9s/58SEMruTeE0E9Xi1zq9iIGhTP4cTC/8WsUUW82PM0zqx6aEjA1neyp1zyiN/tsplTdHg3HYn&#10;BaBR5ab3vDo75BBlnhK1JkKyxSknYhocZiubMMJ+FI5m0DN+bnMtUwGE4d2y77s4+5jd0uqT/RAz&#10;yCrJQNB7+uA4FeFs1vDpesn91ZrnKF0+BUDL4FKmfoP2ZYBnR7F4kreNCp04FinxvOt4sl7zqF3z&#10;IK75NLZ8GnseqvLUCachmO071LTisZOfzI8SbycNmNasxKxBpRypO2FtuFie0a6XVKrcrBoOxOOT&#10;HSjoB209I0lmUvGnLTKr2D5xFZcHn21un+8dxoap7I8phm9u56OQUrZ95u9o7G3TBDaoJoUetfPC&#10;nGmhMTH44jox+ymacGLuaJDzZbfZTPL/Bq178rvJsJW3yN0umvbpDI8mB4Vbau1mU3u16QD5uIYy&#10;RdiT94YASwb04e8LpgNTGiuyP80+uuo726NmKd+0fvvy2S6fXaatbwJp/rcjs2ke28I1CKMIvSit&#10;2pbCUDli6pDgkOA5Pjml7xWX4336ZEsYnkQgUWmkUrUAINHmOylFIr1Nv9WWPbyzs5yiRnqJOQC0&#10;ZDcTxWPaAlKMaIrTBIIFt8CCe1AcqYXh9E8PVKocOc+92ZwbPjBPkSaaRkqKxp9gB+MlTTnmaebN&#10;ZHo48DRPGwdebVybnbmUwYN1VClTPIE8vdTBvpT9OeuaLlQcOzg9mPOzJ4/4eLVgGSpiXQ8mDhWx&#10;jIvppkTRyqNNyo7kyXlSCPTB0zlPGwKrJrCYVZzWNYumZtnUrKrsxuY8HZ4+WVe2gS5rWs7iH9j0&#10;NW8dBvseQhd7xCmpb/Ftx22puFEFGtG8c6wAjvGI3EdLP7UB0rhXdl7leUtOXei8UE9NWNuXvWF8&#10;Lm2oCrG3AwCRhGokaW8m1Dy49knoEHpX0aqjjWYfjjlYSAiOygtONWudeaeeE5tux2TTemc+zprL&#10;QKl3Lpn9ZwA8lnlMW+h8nSacETK6jl4RiuD//u17k8WmrJlkjm/lP9A2QG0A6Y7nu+jyFPvpRd6d&#10;dkDrDFd7e18qEzr7t3n//EtbXNr4qwAB2Q7pK09VeVLXUQVPqAJV03Dj6CYnz05pz5bIuid0kZB6&#10;6mR7v+toU+smQY1tVzS9L9pumrzI4sSmopqnjHjT1sozl8tUtONRGMXsdmL22NLhrG622OEVfErM&#10;FW76wMuHhzS9RYIKKRHAVmBdXlUv2xlNbd4Cyc322r4nYjbb7XsWryANYFyArwh+MVE4AslbzNZ1&#10;qDibz/nMKX/y2ac86FrS4QFdVaHOW0e2foe4ooEzrCSD0Kdk0bKyDTN6byvudUVfVaxDYB08XVXT&#10;hUDvA8l5ogubYUYEO9ZFbTnL/BvNLmdR2bJpRYDU0zhoNHI9KS/7mjtVzYFzBI1o6s1Ml4VS1PK3&#10;CEmln+Z/2dPBVsi3QWUU6oHXw519ZLJhVgWHd+ahEYKZmiyehAH4CmXt7WDE5yhtc8Aiezf0eePI&#10;OvV5td9mRrbJQPJJDdnP15vPbN/3pqFmMLXBp5S4lH17INCs9bJR3ylJnhnJkMTSmd+rmWL8H9y+&#10;972kyaI/ZRupqC2sXDS13/h7RxG202zTxU8vpqu+O11E2i7flHZpnxfRZUBa8jPwPD/VkYE/yTq5&#10;y+cerdbMnIe+g5ioxdNIoFGPX0eamLjmhGtOOUo9s35N066oV2t82+L73mxkXgl1HrGH4BYGBmYr&#10;zeHmUDu+JGuXSczNKmVBl7z32RY8hjDTeSJayOyllULVJ6q+5+VrN7imjrqLhD4y8wGnSuoiToUq&#10;1EPowMwMyykzTsRsg8XscP4q6mu+svP8MPWC0QBTkqGIOhN8H1ggnNU1i+tH/PjZE355dsbzKtDN&#10;ZxbEZLCpZX1mCIc3nR4rVajtcKxccJsqW3Ss3gvRObNxJ2feGTDZZmv5WwuZpk6KBoLFfUfVThvI&#10;irFLidD3cHrMLef45rUbfH1+xG0fqFNvspOiAZjmSFa51UqprV+MQGMstUG19H9Laf/2z+DKCvum&#10;nBctMKnmzSJ91h6VnkQMzo6+dsIjUZ5UgdX1a3R376B3b6K3rxGvzSwOL2sW2rNKkU6VJJ5eIA4A&#10;6AZbcFVVeO+zZFthS8+zOk28N0oVyvTK/jhXwzKAlNtTDVeFYWYif/TGdzSlROpaA888dSWzfhed&#10;A8lzI9mONFuU5fNz0cU5jw06+spdTC9allEjmdwb0XOS31iWKcnAHwPS0uCqiTq73iyc4yRUnIWa&#10;szDj4bLlRJVYB5IXkkv0RLo+smw7nq3WPF6Zs/1pUNJRTRsCva+Jrsq70M2pP2JTfyFZ2LfE4CuZ&#10;huke5gydwSEieHF22Fs26idVXErUUTnoIzfblldi4i/fvctvzQ94PUUOFguadk2jkX7dgjhCqOii&#10;rbwWsVZMK7LZjTGkdAYyT8vMJ0tw+SMzvByKZ52h+FZKXmACJYnFF1j7wElT8+xwziezmn/20Xv8&#10;bL3kWeVZz2Z0vs7aYp7aZ3ur2aKx1edcGHXOVpHL9Ftts8KgEYrkBZAAamDZ51V/e8PA0o4sYZAr&#10;g1cb7oKzmYZLCdd2zNct19Yrvn3tOr9z/TZvqOfmuqXqWnzf4lFqCaQ+WqxUyiBp7HH5e2TAt9tb&#10;u41gAr77aNCnAVO+yM3TJzNJiBd88LSxo9NEK8LKC6cK119/jdtf/xqHX3odd/sO7vAAN6sM19o1&#10;aXWKrhbIs+csP33Ik48+5fj+Y3S15sA56piQtc16Gu/RGA1EHbbDqwBY8SeWfIgk2bMAcvQsSzid&#10;axUqQJqwBSd7RwAbIM1P2CF//OavDUCaNOXILMbKqwKpajp3b/vvKb0ocE1pf65G1iWtApelLbSr&#10;PBe+uxNIx5dkWC3NZZlQeasAqYhYsF6BKgRS7HHe03rPqcDKeeTwiC5UdJUnVllbcslscwnWfeLp&#10;as3HJ2d8dHbKZ+sFT7S1vfnzA/pmbqdhpjIdATKQWjHUjAIFSPNU2AZVK3TKfPLZ/qiYdkFUqgjz&#10;mDjqe251PV8Njt+9fYfvHBxyq21xx885EvB9hOyTqtnvs4CfipmUkhSWFU6N/FMM1AZQHYAS27A3&#10;UWGluIOJAa2tgptXxMIHTg4P+ayp+OnqjH/78DM+dYlFXdsU3JnWo5h2KdkkVIC0DKRK1uDFQFqd&#10;BToh5jilWZtDseDA0+NMxJhbAMyn7JubTMsywI0kgSo4vEZc21G3HTf7xDfnB/zateu8UTW8tOqY&#10;ny3x2tnxKWAA2itBvW1RzUGVkyg+mWaN5FihEy3UaJDS4c5umgLp5BBNgU4jUc1DQnygcwaeixCQ&#10;mze488bXuffr3+WVN99g/uqrcHAIbZubL4Og9CZwp8/pHjzg4Qcf8fgX73L/5++yevAYf7pk3vUc&#10;YFt/6ToTinIWV54dCNZmjrxlN8tvzLLxRQCp/4M7ZiPVwY90BMFhaj+o+va/8yBpDJzeP5/GOsD5&#10;u1ej4fuXUPnGvrTT5/vSbT8/f51/0+pbnp5H5u03LL3pieSV90ocscvt4BzeO5wmQt9Sp45ZXFO3&#10;S5r1GfPlkoP1iutdzy113AoVN6uGu0fXOHCO/myBRrUz5EMwm18+GK7suXGa/aaR4TjiPJlD1CLr&#10;l6m8RT6KOVAG2DS2dJ7shpVXx9tuhUNp6oq6qc3uJ4IPFSBETfkYlKyxOWwlXYrrVT7K2WeNMB+X&#10;Yi5H5Z0xXTmsz3xn8yp73oXu8qp7dBbvc+0DZ03N07rmg67lJ08f80lMnHhP9BXi6mH6ZsFZBo5s&#10;HtGRO2NZFFJn2qn5HFp39GK7j1BIMQMLttnfuRymT0zD9wlCVOqo1Mm+Z5qsUDnB9z1123IzwutV&#10;zW/evsfX6zm31h0HyzV121mEqrwUrkltK2kyICUPCgxbRMuAasCwKZ+XaaKFpgrDCKrmYtaTXKQl&#10;cdr1xPmc7vo1eOUV7v32b/O7/9v/nlt/9S9T3btL1/esHz+h/eAjuo8/pXvwkO75MX3bEoPHXTsg&#10;vPYS1775VV7+6uv03vH0+Jiz0zMcUIlHO/MC8KVSGUgHHJKxHSkmlcG8VOq6yYXyroiYu14eJCDb&#10;lvM7OtVI+661/dOTqb2XfAzGBAB1B5BODymbfnybdml+V6Xzue2mjaAEmYyh4/en5Rid7Ec2bjy/&#10;7MN5NWKjvlKmmTp0qm2SYSOAuTGhSuojVVXRpZ7oFCrzL+2T+c8liSgJ5+0Uz8FHVAIx1JzVNcu6&#10;4n675hfPnvL2yTG/TJFn8xnr2Zze16gE87NLEdVoZXSSg1yYf6p1OOOly3YwEUVTb/zxHpzQJSWl&#10;hFNHUKWKPaFbc0uVl9o137l2g9+4d4+XvaM5OeUowayP+K5HhuNBRrKtlQzT/cKnkbIGkU1QhUQB&#10;jfkdZ762KnizHdhU08EqCCfBcXo45/2+50+fPeOt42c8bAKLujaHePFmyvDZaT9rtzA4M2T8sIl5&#10;CuaOFLF4ByKSz1o3jkrCfCidy7amCNob77VHMI+LOglVBOmUIAENnhURlYT3gu/XHKxbXpaKb12/&#10;wbdmB7zUJ64vO66lSOg71NnONk0mS3XV4DuH2NFSOVJ92VBhHhkp28YvU3LMvrx59piZTEoUmLEv&#10;RUn09PReaUPNys84JvDyd7/LG//V73P7r/wOzBvoW84+/ZiPf/oTPvzp27SffQartfnDBo+/fsT1&#10;r3+V7/zub3Pj61+Ga3OLZna65smf/IR3/s2/56P/9CeEZ6fcco66bfExjg70ue+Xipl91JfSj7jl&#10;iryZsKQdGGdWbOOjDdQGpEkdURzyoze/rRojse9tFMtAqnk03EfnBHwPWfH253MZXfRmYURZdR7v&#10;W3kkg4KKmZ8ldwZLlBmXO6JkoTdmZwNBXmE2db7kPu4PtnftL1vQMcCmjOllcULtPaPxu75MqUpj&#10;ZxOJTRUzRrvSZYtbj/HTqzWkIqjzeRXas64qTpzjft/x9ukJP3r+lE+942R+wKqZkaqKru3Bj+4j&#10;ZA1OS0tpiWRp5VbK9j1wyWxNiNlUoUhsMl/W1FP3K663La8Gz9cPD/jG4TVeb2puqWPW9rYwlkzO&#10;ZPhCEVAGQJci45gZHtW8JzubI8oROZqymcJZ+yWH67NdLLsxtc6zqD1nRzPeXZzx1vFTfrE45b4k&#10;TmcNy2BbaRFvsWGJxMwRUfNcwFl7lxB2NoiVQz7Gw++cNYy1uUZIDu+qvOmlRbTFaaQiEmKi7pUm&#10;5litXQ/RzBDaBHwdoF3jVituqPK1g0O+ffM2ryXlRtsz7xJVSni1mYzJUVYocqAYKZvqcnONXdfA&#10;38DBXjSTjslq6SqC4JPFai1anDjo6XFeiCmSkg2OKo6eRCuJrvasm0MeaeC7/8Xf4Mu//zc5+PY3&#10;kSrA0xN++a//DR++9cecPPyE7uQ5B7Q0mqjV4Qj0vmLVzKnv3eXGV1/jlV97g1f+0m/B9VvoumP1&#10;3od8+O/+Iz/4x/+UW33PbL2iSUqtzjRU53HBBoCkShf73A4mdULxbChyl0fdKWXe7AJSs4ubd4f/&#10;e3fvfo807JEyuw7WsbeyPEfbqL2LJDfE56WL3pTJLpbpN2Si0ouYRQTJO4By6mnOhZWSB5HSJVQy&#10;UJVEMIqXkju15FE5TzXto1aGDN726iiWZAC1+PXl1lRltst+lDzKAXMOHxWfhJAgKPi8eOBV8SkS&#10;BGpfoR56VZZtxyraCaB9BmZxozF+LKWV1Phh5YdsmBeFPFW2YctAK8eHH+xRWDB3Iso6RRbdmmXX&#10;sk6JFqF1Qus9Kx9YOM+pc/kSjp3n1Je/PSdOOBbl2MGZg4UTFs6z8o51XdHWFd2som9q2soT60AM&#10;FbG4F4WKvq5Y1Q2nTc3T4PmwX/PLxSnvrhd8pj0ntWddW6CSKKZ/m+0ic0UlDzIYehSwVmOUyZbD&#10;qbONEtnP1vhqndWJEFRwKVJr5IDEkSYO2pZbCb5Uz3nj+m3euH2Hb9y8xVdv3eS1G9e4M2s47Hvm&#10;yyU3+shrvuLr8wNer2tudh2HXUeTYp6FZYUg27VdPmkUMkjar9a+Mra13TD5KxhShuhCDrGdY2XR&#10;xkYUIj02QzA/URGx2ZT3xKbiGOG583z1d3+Pr//P/2uOvvMmMqvg0SN++S/+JZ/+8A85+/B95Pgp&#10;83bFNReZp46m66nWPbJuqaKyOj7m7Mljlk+f0p0tObp+E3/rDtWNm8znMwLKw4ef0a1X2cPA4ZLx&#10;3WclSbONk2yrVtVsHZrywvBhwpmRN1t/W4/EuCWC/NG3vq0a06ZGqgY+Uy1vF41AOjJ9m+yTG0W7&#10;Ml3+ljW45MbeT+MzUQaXlvGp5WFaThYUsu2LPMYMWZjzr2KnRLosfYLZ6DQDsOFiXr1VBh6V1JJt&#10;lYbIRdCLJpBH/QFcxUZQ8y/PU8w8MBiDh5Gyc8K6toDMD5zwXt/zg4cP+fl6ydODOSdNbSv/2R9P&#10;ILe0cRG1ewakNm1L2EqzSAYLynHAOhmZdfBf9RoJva0iz7uOG5q462vu1A23qpoDcYR8Iqbtakkk&#10;tam9tU3WuwXT4kQG+1cQh3e2MFd5T+UcNULtoMn7/6scHMWJbalcqnKsicfa8+7pMz7p1nyWOp46&#10;ZVl5YmjonZh7kpqpRaQoFzZo2GBhvpAuJbwqSLIpvVhUK0kWfFnz4KOSELHFnxAdVd/TxJaj1HLD&#10;wR0feKmZ89LskDv1AUdVQ5VnNWsiJ6sFz4+PWS8WVEm5HgJ3QuCGwGHXMet7QipzrSwTWUpz6Kqh&#10;B05pqgAVDbNopAwaafGgwOzlOa6qTfEhSaLVtQFp8Vl2nrNuTZzNWDSB58Ejr7zO3/q7/3uu/dqv&#10;Q+PoP36fj/7jf+SX//JfI08eUsfOFtI0EgJ2SmibcJ2i4onBsfY2AMfZnOaVV/jyX/trvPTbv83s&#10;tddAI+v33uf7/+D/zoM/+Qnh+JTr6pj3iVrt+GnEdogJZlOPaifNenNIzm1M7pdW6RE4bYC5TCOV&#10;H735LSUpfdddOLUfRtlJm/xZAenVU+vwbVemyFskeWAo3R4MSDe3KZpN00YqBhtdFq0sQKUuZZXW&#10;dNUydbJAbbkRxIQwe3DaJ8qncpkk7zu2m4VDo23VtGp7PBVyJu/bd8d6O8ydZR0ci7ribH7IgxD4&#10;0aNH/PHxMz6shOdNw7oJFuGpzD4mYGHClIuV56gJJWbQFmxf83TgMvDIJoC81ztoxPc9vu9o+kgT&#10;lUaVOqntv48Rl11kopr7kOlvZCdxG1xC1u5dPszOicuH0lnEq0occxw364oDccxcoPE1VahwvqIX&#10;OOl7nvUtj+Ka++2SZ6KcBFgGTx8qi5AlFrnfBlJsIUgVSW4weyTnB6ApYNNju2kMSIWUMoi6LFeS&#10;cCkySzBvOw7XC26nlq/M53z71l1enR1xFAW3aJG1HVsiYqcfJLFFNXHOBpKYkK5F1iuaGGlyzM5i&#10;YinnrU/bpUhtoV19xMC0DNpqAyjFRpzNOUXD1WJHT/RpbXKpivN2VMtp39EfzHjsgddf482//b/k&#10;m/+r/w3M53D/Mz78d/+GP/yH/w+unz1n1i6oRXDOQhO6urFTdNvebJ0ox4snNLOaqpqBNPTzQ7qb&#10;N/jSb/8lXvm9v0rz5teha3n0/T/kh//wn/L4rZ9xo+u5mYRZioRkClIUCN7mgCnZAGgqqcm+0SaQ&#10;Fl6lKwCp/3t37nxPk9rZNANY5I45BdJzv+xulG2a5ndVumpqmciI5PJMr3LfGGQ6lv03lmhIJRny&#10;BPs9HzVsglVsRxlMyoVkKLL/u7wSbj56menjRzIvxovJlKFMMcyf0MDMplS5XkMjSy7TmJEtEGrW&#10;FW3/cZ9dTxBr6NOUeNq29MHRSVlhtjqaJjMOHlYgO5Pd6mCVMa17XIxCiyP8BqojRcNxHlxlR2r4&#10;mtaZI/wCWFUVZyFwWgUWVWBRVyzqwKKpWdQVyzqwqisWVcWi9qyqimUVOAuOM+c58Y5jEU6A45R4&#10;vFjzcLHk45NTPnj+nPefP+eD58e8f3bCB8szPu5W3E9dDhZiWrt5M4RsiC1eCuUfgwmjdDSVsq3V&#10;ZGK8Z61fZidIXvF3gpCoYs9hSswWS+5q5NvXrvGbd27xijqOThc0Jwvmq456seQIZR57mta0+XmM&#10;zPqeqm3x65aqi8yxHUzZELEhz4OwTWRqSvv6rMlYkcusjQ7NbLKnZYDLEcHA3EBErUNEgd47ViFw&#10;PKu585d+i9/6X//3MD+EBB/+h+/zs//pX9Df/5SDuKKpQIOnqxv8jVtcf/2rdM2cfn5AN2t42p+x&#10;ko5IonGBAyrSsiW1HU+fPUUqx62XX4Jr1zi4c5flySnPHzxkdXxCrXaWmM9AT/aDHuU7mzKswsO1&#10;yUnDi6EfD0ktrd2bTu17232wrZFOx7eipfxZaqRXSzWSSO7EZbo7AdBCqtbQgnFj+xs61Mm0xzIS&#10;GeszPgy7TJz5UGbXipIGVZy6PHJbww1+eyUwSNY2y9QcshoNg1VWsKjnUgbLUkKR/HPaqKUTWcAS&#10;IeHVViRjgFUwO+OyPuSBr/hPx8/5fz19yJPDOU9rz7qxHTkuqo2u4odlNMlTN3EZsFXQZC5RZeOB&#10;lcMCgBjPFRhtT3akuyIxIdEW1oJa8Ano6fsWyhHUAyiV0X4kM93n83Yyj2y1P7dJsnPlK4SgUKUs&#10;C1i51GVzh4O1V9rgLdpVDkto+WcgzDKS8oxAc7XKeUJFa5Mcn8BKhkXh0qy+paFRLFps6pitW26u&#10;O15R+MYs8OZRw2vBcbTsmK176iiE5KG3gMZgrlE+D1oJ7NvqbOl9sELbAlPpm6W3GeMy+OdykuWa&#10;Qd63aDALJNSZl8gga2oaKdjedymymTpIhhO9YAHIm4pPUs/hb32XN/67/5Yv/c3fB3/I2c9+yc/+&#10;4f/I/e//ew7SEuIpsRJufe3rvPqbv82Nb76Bv3ab5Cu070jtGXHxnPbTD/nxv/23dB/e514M6DrS&#10;Vp7lwRxef5WX/vrv8p2/89/CbEb85FN+/I/+MX/0P/4jbq1a7kQ4xOSwT+BC7r/YQG+zHpMooy2N&#10;lLIQN/LMFkXlvEb696eBnQftp2Q70vB7/mUbsPaRNe3V074IWYPav6I97yrX1Ng+vjN+bxCsyahc&#10;0g2AVvhS7uffGZhuLjn2flkNtL3rln+ZOE/qOdzPdbCMIHdt+2K2YJZvaQas4cs2DRvzjeBAPLQp&#10;4lyNhppnfc8nizMWTuhrb+fSY3WBrG0MH7fvWl2Lxlp4bF+Wyf8GeRTzX3Ri0aYQsXhM6uizDTQK&#10;9E7onJ1T1XsDtt57YjDvg957em/h/WLIaVwGwGB75WMIxGD72jvvaYO3YCBVRVcFVt6z9I6Fdywq&#10;x7KyQCJ9Xp03wLZCuyQEfD5ULddwYKgB7lBJGe4MLQAGtqUTWkMms/v1PQdtz/XTJd8+usav377F&#10;aw7mJ6fc6HuOVGn6hOsiM2+O9xbJKxFKNKd8+mrQ4k5lbmilEKUsY6GHwm/Q0DfOPxrt3sNAOdpI&#10;mfQYkWzK0WSxaTFziwJrhK4KPIwdX/ov/jpv/P7vI0fXYdXxzr/6Vzz60Q9wT+9Tpw6thPm9O7zy&#10;13+PV37/96m++QZ+fojM59T3blF95RWa117h4OWXEYX28TPWjx4zDw5JPaqJs9WadVJeefU1wkv3&#10;cLdv0T1/zqN33qU7OWGuSp1nFxGLL6EULcVacRMvSj1L009mV5mMJ8YLa3vTSI0DjBKhWaO6iMrH&#10;vkj6XDkW4Jq8PB2BwTJWl4gujX5vQ6XtNyXbo7AFIwPKrKHY7XzZ9LX86jXnIOTpkLkJmdZS0tm5&#10;MyPITqmk2ryr2SYzwGWeOUspQjKtaEhVdu5IIooSJRK1t4UfErXA3HsOQsjns4stlqSc/xQQBntQ&#10;DmKRP17ObR+KWrYTl9mAjoCralxO4syVKDhi5ei8shZlBfTeAnhEX42Xq4gukPIVXbBI/b4m5ee9&#10;BDoX6F0gupre1/ShYh08q8qzrDyLyoIqL4JnERzLIBY4JJhtuM/nyZuW6fNKrjnuD5pnqSaS7WgG&#10;LlhTZzaM7WPgoiZfmpDY4/qOpus46nq+XM/5Wj3nFfXcaBNHbc9hUuZJCX2P62zhKGBXcbGyozcs&#10;OluK0dzMXIlDW6Rn+o9xFX8iWVMJG8te2jnPgibvDJAykT2DjnzlbbBkEVE13q0UOJhz+MoruFde&#10;tkzvf8Kjn/2YxcOPCLomacsK4d433+Cl3/wt3Ne/QTo84P333+M//vv/Nz/80Q958OQx3LwJr32F&#10;L/32X+PGV77GqURSBSm1uG6JPz2h/+Qznv7kZ6RVC03D0euv8eqb36SvK1ugKkCYfUtTjh2xUyuf&#10;0kQGxnrvJ5OQwp4MQtPft2lg6u7HA5XGueT7G439wqQ2tdsuyyjURYW3TmALTDqAqQ6MLd6JBqBm&#10;a8xGdSdEb4s40dsxBxR8VWNy2dGTXN5DLfYNm25nt6QJ4Iw0iuzQEJlKeadTC8nKouF6BjdnZoay&#10;ABY99JLo6ZCgqJiXYwhCHbwFxYijuUPI+WdemKkkDwZqMSQhn9WeF9jM1SUPJoyLEZ6siaoMi0hR&#10;IAWwZXWP1t7Oj5eAUmXYCJAvkQqRYD6QzjY7OgIiwUAPb/uskicl03bNdlfOjLeD5mJwpNqjlUdD&#10;sAPt3LC9IPPMOn8SRy/QCcSpDRhrIhXrWIUH1kB5MSqnMc7lBk4R6Xuqtmfe9lzren7t9j1elYr6&#10;+Sn12ZprEqh7bIGpTwSx86TKOC8UG7NtCe7VAh9HB74OeeZYQDB7cGyAXumnk3IOlH0o81XAseRX&#10;qpT1BgPYYuIqJySI2RwdDo1KVFBxrJJy7e49mlu37OhvIsv3fkb34CN0eYzQoUE4jZGbX/kG9etf&#10;hqYhRuVHf/Qj/uk/+Sf803/8T/jxn74FUkM4xN17nXDnHqvgWGhHqx2xXxPaNe7pcx784ufE42NI&#10;kesv3+P173ybNJ/TiafLRhAmMm4SfTHqFP4ZXQ5kQ/81WSnTtG2V9y8+XV7mAqAGfkgBh6xpZJC1&#10;Z7a7oThyL51nGRyrYP6GXbDOWmI5Tr+h2V0oFc0kg6hPJeDFtIHG9inNVMwApmna3uix7BkGisdA&#10;MQdgjvw2W7W6iQMXPJ0meqdEn+uUEqnvzWY5AMsI1hSg3pCb/K6UtcsC6mV3lnVYzU7yhVQgkne5&#10;aE8vkeiTrUgPWzsNuExrsHvOebwPtpqbzw1HPM4FxNvBzuI84gO4kMHGTgbtMcBpndKK0goW2zIp&#10;MUVb4S4VxtYColp4NwtgN5bf2slmGsmZ7NhsbTKryYCWkSbLofnz1l3koFVudHArKrcUrqtykJTQ&#10;JrQ1+3GQispXiIJXh1cxfvZKVBsgfKhsi61TunYNyXyYjfdDkc/RNoQiuR4TMn08a5gb07uSd559&#10;ZBn2CkFsS7MrMpUiSYRW4Ma9u8xv3YTgSe2K+x+9R3vyjIoe78y/oycQmwOo5xBqtAq0fYtqD5rQ&#10;zgZ8QgPNDK0bOhVOFktC8HhVKk3QLvnk3Xfpj58CPe72La596UtoU9MKrFOkS+buBJg87VRHp31s&#10;vMMUJC+grPBm2VJz/5lqdH+RSQz1BzCblnnjXl6AKMAjmHqnpuAMbj6St0yqE1LtWVfCsgms5g2r&#10;+QHr2Zxl07CuKlZeWGK7gipf2VEHKZL6zjjvs+TlKbJLZQHGPAgcbhjxRS18moU9m0yhcw8xkMu6&#10;Q24bJ7YzfqolCIJLilc73kHEprFtcLTezoRyTZP33ZvLkam4mY+DdjwCpHFmIguTXjvIiSpgg/CQ&#10;LOdn93P4OjUwM0CzdGZPzWaUZGCcYiL1kRSzO1jeMDLIp8tBOLC+ljJPBbN9RnH02RUsOQ/eotkL&#10;Dl98IlPW1vIA5AWCWoSlEaRG+TJ5MpNKGUQkR20vO+zEOXNOT4kqKXXXc9j2fOnwGjed5yBHyvLJ&#10;FidFzdciqhBjIuYApS452yOP+aaSvGneYAmy83uWokFUStsJMswmnCjOMZS1mGIsApS5cWkeBG3n&#10;VUSyj2+Z8ZnsZnOD2kq4V4idBQ/33jTnLtkmjIPrN2iuHUIlxLTmw4/eZ92e4ZyZAlJ0xCSoq8xj&#10;QhJIRF0kaUflHfP53OIxxA5SRwiOpp7ZINPb94VEn1qW61NYn0LXgnfI4Rx3MCP5fP5YDmWoarEt&#10;grhhTUWzn/egS2UeD3J9ARZOlbcRbEviPS/9RaULldAsYDaaZqdpzIXFACRrb5LMuV6sgyQvnGrP&#10;sVeOG89DBx+0Kx4KLA6OOJ3POa0r2qaiCxb/kOzgW9cVvvJEC65mK9+SV2HzirNXKW7tJviZ5VYX&#10;E7Ziyh6hLJGIJLW4sWWLpG2JtEhHLtncRZOQkrDulFiZ/fAMZanJFmo0T+6ywb0M0FLMFUqeKhbf&#10;wYzrTBZUhjdKSYu9zFzpUoxm00tpMEqNlmchxd60mBSHbZ5DEOP80wDN6j9exTc3A0D+y+fOUUAb&#10;cdmBPn9XDUR9jm5W6jnUIu+SM228zEzsHhNzjTEjzwg013uiyUoel4JAo3CEcKdumGvExxafely2&#10;TdsGjuw+JT4HXbEczaXKAo5YG+SpO2ZWsVlJbpOhJcb6DHSuf0x5aVTqyHn91epVQCVlU9oEaDWa&#10;PCo2+4gpEWYz0541obFnsVyQNFp80qSouDzQ+wykQOxJqqzWK2KMFqxZsXKtl/SrNQHPQXVIWkc7&#10;dzwpMXZAT9cuobcNAgSPVDUabNaYsrKgqrYNvPSVF6BBVka2ASbvZIXIaGcr5FtbL78IXTzd/nw0&#10;FZrLaNSxCojaZVVKCOaP57PDtzg7FO00CE+D453Vgh89ecR/evyIP3ryhHfalkdNzdn1Q5YHMxY5&#10;/RCVCAzwtmycDOtWY2cdQKs8zCObPS8+pTbdSKQhTwvEXXz48lEiagDt8KCBGB0dgbZqeJYSj9o1&#10;pynSOjtRNLkxCHFpXtNURo5ZsTMQJbsGktEbJznNw0bu5IydTaLgoiARJAqS8v5vTAOy4B12lbra&#10;z4jSD89syld+LwOKAbB1dLMvmu3XADufbjUMNnblycIg0/bLYP+UPEPJwGKKxXnwGd5LBYAKuIy8&#10;CwJz57kWKiqNuNgisbO4oiWXPNvAO9RLDnU3TjBlaJeyAJWjRmXbdSnHhsloogzZvSlAbtcjpxGy&#10;/E6G8CK7jK+JZre2vKFEkw2AJeYrqgRv5hmS2U9TTAiOlKDrbWdg8BUW0SGAqwDPetnx7MkJq1VH&#10;qBoLUFIFzhYLTo9P6Vd9lqcy0GOmJFG62Bqjcrgtl2erA4fy3NslcDEPCLlqu2lXmxvtwsNRnvbQ&#10;rpcuomFw42IQzdjywiTkKXoW1ssVaHsjz7ezpiImXJOVZ48iDrocJWh9OOczl/jhw/v8u08e8IMn&#10;z/j3n33Gv//sM95eL7nfBJ7Nak69p61qNFQoQtt2LNetNZy37WiJPD3IB4AJ+WcZ3cnuUpIFVG1V&#10;3Wv2V8weAThwPi965Lobvw1ARTzeV4hURKnR+SHPxfHR4oxPF2ecYtP8VIccZdyCK7OhiRqY2gcM&#10;4E2jK+HYxk6nzo7dtUPaEkkizuXwcSK2XRNHSELowfcO31tHqFzeoSQJLzFfCU/ElUt7RDu7Ugep&#10;Be3zZWCLRkQjqY9otBNLjVVlcHH4JPgIfrIFumh1FBtoXlBLbuTJRVTYY3bhgrsZeMVSiCqVCE3l&#10;8Q5EIzLsjbePqJqO3WfZ68XiZJY2JkPbsIqfAbXkL5r7mQhsLSwVc0QJ12fXtA2zbOX0mm3yBUCt&#10;jsV+nXdw5TPdHDZ7M3TNS7VqMy7XJ/OrlRo0oJHsDufMVt0nVJ0Zr5MYkPqGg+qQG/Mb3LnzMtfv&#10;vgTNDJznbNFyerZivVqzPlsQXMDlwxhFPCnl1fnKopLRd9B3E5MXw64vM4dNrGd7Mcp4vAtIp2S8&#10;v8SO+qIg+mdJxR6xWfEijBfbMSCrT2rbAKNqPvYh61v5ALLee1a157TxHM8q3n72hHdXKx54eFA7&#10;HjQ1bx2f8M9/9jb/7v13eRAci6MDTlxgKR4JNaGa5ellhnohG/hz+fKI7kp/G0byXGAl2640r4az&#10;aQB3gniLe2lnIHkidhJlL55Wgh2wNjtg0Rzw4eKMd54958G6pasrevFoMIf0fDqQfXrwBijFyH6l&#10;eUfYtqBYpyvFzm2DEvsOyS7OQZSKRIPtg585z8w5alFC6qliRxX74WpiZKaRGYk5yhylSZFG7ao1&#10;UeWjnhuUhkQjiVqUWoRahEDCpx7pOug6pI8EVWrnqH0YbGMGBkV+bHpawBQ3amVkrCC3GZAn8qO8&#10;WU7jkRdKjiGAbU2MOZqXnQhqQOXLAk5WDEQxrTu3iA4AZWBAXgwalJTJ/y+iQf6HG6YwGPbm+8Xr&#10;RGzWYwOKbSZJ2WtF/RgTtigxSDLdpPBUlVqF1dNj2rOlybIEDg+u4UNNVTfUdQOaiOsVujizYM59&#10;ogo1f/tv/S3+L/+n/zN/93/3d3nju9+BtoNlR2x7YlQ78C54eqBLSpcSvQoSalzV2EDfxfxeS8gm&#10;H1HjqHmBMMjrVfg3pTzu7qTt/vFCVEbi6UVuvP1I/0XSZq12g21uaJcFxZmNBiQHaPTgAik0nInn&#10;tKo5bmb85OlTfnZyzJM6sL51xNmNayxu3ebhvOFD4I+ePOFf/vzn/NGDhzwNnraZs3YWLbtp5njy&#10;0cWD9lwObSPv7imr72ODSjLAkokOLRM+p7xYkwR0OAo4h9DznkUVOKk9x7OGx03NL07P+OnxMz5q&#10;lxx7RxsqVqp0mmyF3IVh6jZtP81AOZWbZCoIZA3FTGRWeifmARCcJzhPlU99DCheI5LWSFwTdE2t&#10;HTPtOdDIQYrMY2LWR2Zdz6zrmXc9s65j1nW2RbLvOeh75n3PLF9131GtVoS1XW69RtIalzqCRmpJ&#10;NCi12MquSxb7kxRzRceBzertbMDI9ckcsRbII4bLGozL7xS4k+xh4KU4zVkj9y5HugqwEKX1jugD&#10;UXIkqaxZhqS2MJVByDw7TPssE9NxgpplJR8LM5odbJo/BUMzT0wGcDCTy9BXzTxgbnSja1fxZImY&#10;K9hwubxTz8zwebAop4Oay5dLkcY5nt6/z+LpM4iK9xVf+srXcL5CVZjXFpiFdkV7egKnp9C2iDju&#10;Xr/Fa6++wrW7t6HyECM0B3hX0bUtJ+2SWDtiE+gqRx8qXH1Ac3iD+Z2XYX4EbY87OSWsF9QkQl5o&#10;E7VTRlMJxL0HR6cYYsrBNJGZrtiBMf4P8s4mO445Mzkj9j6U3c5kmy57zu467KVpfnvqD1vpNOub&#10;dj/LXwYwigYlJf5kzSoETquKZ03FB33HDx58wiex41kVOKtr2lCzJrB2Qqo8UWC5XLE+W0HbUatw&#10;4AOz4C2gRd9PphV5Dz42pcyGxKExVewPyVajoqkIVuYi3AZ6Bs0umymiONvZ01Ssm4qzWcXj4Hl/&#10;3fKnzx7zTr/mcfB2OqN4uuJPmVe+1SwKtn0z86uAqP1Zylq068zT4cpn4eTpvFPFiyJ9j+st+ITv&#10;O0LfMkuRJnbMupZZZ+HSmralyY7rs76nyWDZ9L3d7zvqrqfuI00fqft8cmo/3gu9Ob+HGO146qRU&#10;qtTZ69SJAVc58G/Upot82ABhPJ90oIxVBWDLZTyyAcVs735YmHMCySVEI1VKHIhws665FQKHYpq5&#10;ac0WFd8s9zZs2oCbAb7Iqpifc+H7UIBS7sm9MihuPBtoBNQyDAyU5cDs/Bks82myMd+zgQYzM4DZ&#10;7TUi3nx4e5RegVBxGnvu/Np3uPGtb+JS4mC95v2f/pTlsyfU+UjmVpXXvvJlrn/j68i9e6SzBW//&#10;s3/OO3/0Qz78+U9ZP3/K7Vu3wTfUbc/io/d49s7PiOsFofZoFVi5QH9wjbvf+g6v/5f/Jf7mLXjw&#10;kOc//GM+/KM/YtZHmlTMIQ4vIcffHetq1Z/IwZTBhXJ/kLyLqQCKDYgmR+eBdJLxX3QgncqX/W1/&#10;lGm+/V1WXouTuZqOKOYSk1xF6yvOqsDzecOHqefHz57w9ulzjuuKs1Cx9hZkdp2U5LNDufdogn61&#10;Yr04Y47j9sEBR3WFtB0+pnw2zsT+mBukTKiTGGJah7ZFEYstWhZ9NoHUOcmaj2k/CaF3jrYOrGaB&#10;k8rxOAgf9Gt+enLMzxYnPKwCp7OGlQRaFagas92aDgNi08oCpLa7xywh42iswyq2yYgNCNYWebU8&#10;A4EHC6MXew6dcKepuVsF7jh4KQReCp6XvOOec9z1nntV4OWq4uW64ZWm4ZVmxiuzmldm+ff5jJdn&#10;NS81DfeqijshcMcFbnnHLXHcFMd1EWYxcpASB32k6SJVH6miBZt2meeRaJMQl8F0IutWgyxdyhCB&#10;qkCoy/JWuGE74YxRgq2su2QdqM+LmJVahKYDlNtVxZHz1A4CEYm5g2f4Tip5Fd/4bAtfyRb0Bqkv&#10;nhR5arMFnpQBb9IXjPaDqLUrOfiKbWkuA2z0psGp2IYLyRHhXNZCk9r5SJr9kROC+IrTvufGV7/M&#10;3a9/GQ7nhCpw/4MPOHn8gNie4SQh3nHr9k2uvXwPPz+g/+gj/uP/7f/Kuz/4Pvd/9lPW9z/jhsLR&#10;wRH+YM5cO+T0CYunj8ApWlecuoDeeYlf/5/9V1z7te8iswPOfv5LPvq3/5bnH7xPnSIhpewlY/+S&#10;2nHNMllkNXkeeXyOCpAOmzVMLgxcbb7whQPpRc+mdLVURttAam4uWZCmQlHS5R+mAWYgzdAh5PPZ&#10;xaMS6ELFIlQc1zWfeuEnJ8/50yePeFJ5zqqKWDVoVZNcAB+ICH1SkmIh3XBo13Grbnhpfsi1EAht&#10;T5PML9EXrZRsH5v+G/bh51B8k0tMCTAQdVa34nNpXd4RnWcdAss6cFIL91PLe92Ct8+O+flqwYPg&#10;OJk1LEPFGk9Sh6sa88PM3amwzHK0zlRW8yestF1UxU43iJJ1fsFUN0FtAUkTBwKvHh3xzbt3eOPW&#10;bb56cMA3j4745tEh3zg85GtHh3zt+jW+ceMm37x5izdv3eKNW7d44/Yt3rxtv795+zZv3r3Dm7du&#10;8fUbN/na9Rt89doRXz484ksHB7w2P+C1mf28U1XcDTU38VxLcJCUBqhtzQ8EolOi01w/q90ApJo1&#10;woJMxfyjRU81ACqdqXAhD5W2bTef3NKbiwJOElU0jflGqDh0ntoJHtunHvL3tCz45zB9NvsoC18y&#10;lMWpx6ltSCDLxwaVou8FUftbJv3HkfmRPU+Sy2DqXY5rYEDp8LbJo3wmKyZRLXCNldF2nbUiyNEB&#10;zZ1bHHzpNWgaNHWcPnnIyZMHBJdogsdh/KmePOX4rR/zyQ/+kPrkOde6lvbRQz58+22+dOcOzeGM&#10;2bUZt2rh7OEnrPoVS+9or9/g5nd/nd/8b/4Ocu9lWHV89oMf8ot//S+pFqf42FncAjwVFWR3OVfO&#10;/yoKF1cHUjbaHvtbxIKWoHb2Tl4YLqbzXVnCuYbapIueTelqqYy2gbQIv9EOIC1/Y3bJIS5oGSjE&#10;4ZwjBW8hv0Lg+XzOnz55wo8fP+EhyjLUdE3NWhxrVXpAXEVMinhvstP1zBPM+8jrR9f48rXr3AD8&#10;ak2TnZZNcMuH8x7p3CDkw9WsCtm1BZse5nkUONMQyccl9ElRH0jBIsQvZzXP68BDjby7POWtJ0/4&#10;xdkpj0KgvX6dY3W0Pi+EuWZwiMeZqxfJfFrNdcoYbNPW/HnFyu+yJpOLbrDrR8dmJr6ffcfMCS/f&#10;uM43XrrH127f5KVQ81pV82oIvFJ50zhnDS/PG16a1dyta+6EittBuOkdt5zjpoMbCDdEuBUcd+ua&#10;l+ZzXj26xmvXjvjKjRt89fYtvnr7Fl+7e4ev3rnDl2/e5PUbN3j15g1eunGDW9eOLIp6UyNVYNF3&#10;eRtolnAxaXKTdlBV2406yFnpcEV7K9FXTeY8dj6U5KhfnfSot+FOYsT1PYfOMfeBxltsUU0pO4ab&#10;K17CPDKGTxqTp9I9mN1Us5aTp/9lndW8NzKuqZVzSi4P/mX0lGw2iEI+a95i2a5DYF0F1lVFW1X0&#10;IaDZ6X5UuqzUqe/zdy2odVRwVcOT5Rn9vOG1X/8u1IGbL99h8ewR9z/+AIfQiGPx7DmffvAhv/zx&#10;j/noT39sIKqR6044SEq/WvH46RNukpg9fsDjX77No8cPcPMDFr7mpe/+Jr/13/x3zL/xLfAVz378&#10;Fu/+T/+KRz95i9vB43qLR1pLRXA1sTf1wQ3misLuy4FUMIYNyDhotLZFw//B7TvfU83hzrKdToSs&#10;YUwznQKWNWhxnZw21zaY7aN9qaQIdsk0J9weZdMwLhR7Z2ZJFrahyirWTXLHSSi+8qhYaLVF7Tk9&#10;OOCtJ09569EzHkRoZ4esxFbxTcCgB5z67LMJVVJmKVGt1tzxgW9ev85X5nMO+45Z7KjVosVr8cfJ&#10;fCrMZ1iasAWGoOCz4/6QVrItJwdhNr+6mr4KLCvPWV3zrK74RBNvnx7z8+NTPu56noaKs6Zh4QK9&#10;VLaNUiwQnRZQFNsWJMlOYfRZKzYG2kF3Fg3JeqWQ65ELZwtNBgJ2JpZp/F5stZ52jbRrZpq418y4&#10;5YTr6xXX1y03UuJIe+YpMk+JJkXqlGN2xsRBygtRmjhIyjyl8YppXKyKPfPYc5A14FnquVFV3JnP&#10;uD1vuHs45+71I15++R714ZyHT5/xbLmix6OZL7ZeY4sIBkBWf3FWryhWMyXvIKMYsPNiC9hMJ5tj&#10;SmwGa+Wy9TIR2w4nUNc19awhOLFo8GrRssrpo4N9euKqQzTJcdkFKakNhKYFluJI9gTIZhjIgWbG&#10;PkVUvMs+nggR7IA6gYWDZV2xnjeczRoeifLxes3HZ0serVYsywAuVq/KmRlKYrQQhjm2bYw9rgqs&#10;lmukV25fP6L+6stw1HDn1g2aqubDDz4hdODycSKyXlG1S+YaOQqBA+doECoF7TrOHtzn6Yfvcfrk&#10;AQk41sDtr7/J1//Wf81Lf/X3INSwXPDWP/knvP8f/j1HywUHcZzSiwbIp+IOcTQG0NrEFeO/DgOZ&#10;AVwBT/upxtwRSLXYSJNawAQ1R1YR2QBSU4EnPmj2/pDuCwfSjQzH+0ZTONqEers3/hyfiQGXczYd&#10;SWYri3XgtPJ8sF7x1qPHfNz2nISadVXTBaETaF0ietu37jUMMUcrTbbY0XV86XDON4+u8YrzHLQt&#10;TewJqTiY58poKZFtCGDwFy0dIQ2ltV5tyRXNfnyO5G2r5yJ4zmY1TyvPh33L2ycn/Pz0hM/6xLNQ&#10;scjbWNfiQSoQmw5aEQwoyNpvyOYJyn7pwTHeOp2Jix1zYgzNoF5kg5xntqMKisaeSgQXI7peU/WR&#10;27OGWziOYrRFJsylqVKLmB9ipE6JKuYD9DTRqFIlc3mqktkcQzLbp/2Mg+tUSNHaBKiBxgtN8IQq&#10;0Hvh4ekp791/wHGX6FywXU/lMLdcKya10hRN0pyz4CF5ALWaGw+dE9uJlWURLMBIkpKvvVB8P1O0&#10;DQRVVTFvGguLR3bFcpM+l+f6pqwUt6q8YpzNQWZSsNJKflaU1PK3dXa1EcL04zz45S0PXuhqRzer&#10;WTY1i1nDE+f5xckxP3v2jI/WKz5r1zxYLDlZt1SzOXVV4Z2dP+X6RJWPgJGkpBRHhSbCarHk+PSY&#10;V978Ku7OddyN61w7uEYtgeP7T4nrFi9QOSVIpClHyqidgFBXFU6Url2xXi9Zp551qLn5tW/z1b/1&#10;t7n3W38Zd+s29D0f/5t/w0//n/+C9YcfcBuh7qOtOeAzT8duNarwU4zIlG9saqjDzdL6GWiNo0nI&#10;U/tojUxp1CwIpQDDNyYgea4Ama4CpBeluBxIR9oAUrW001QbpS2OxF7o1c5Vj03FUxI/efSQ9xan&#10;PAmB07pi4SEGT+sNSPF2JrtTD9FWgYMmqr7lsO/5+s0bfG0+567CYV5h9nm/NjnorySxqwi0FCdr&#10;8vbPLPAuC3+x7QoGovlc9mXlOa48TyrHB/2at0+Pefv0hI/6nue1HSu8rizuph0tHCzSktggUngi&#10;al3Li7cdRgUcsh1XynbJwkch7wizACHlidVxbAsBtI9UPuBF6Fdr1mdnHNY1dw6OOPKVxdhEzX4p&#10;1rWdphwLCkg9jmRaTtawBHPXkRzkuezyMS3MXJyCKx3afCCjcywF3nv6hJ9++imfnp6xzGH4tGgl&#10;ApJPAyhjjCsLKeVUURXMAGJ+iao6nFNkWCnZ5m7BsZUMpHmQdAreCW23Zt11CMKsaaicK2v+Frg6&#10;JUKZGaia/dnZApQVdXMHnXWTgu5T32QMRPOCmlKc6S0YcQHRvvKsK89qPuO4qbkvwrurFT959ox3&#10;l0seAk9Ved5H1inhfGBe18yDy0DaU+XBVmOPRmt3omHHqmt5cvoc3wRuvPIS7toNwrXr3HvpFTo1&#10;H9tOe9rYElOX+W5gHKoaP2voPcQmEOdz3K273HjzO3zl9/4Gd3/nr+DvvgSnZzz/+c/5T//gH3Dy&#10;9s84aldcwwZgycOHGyBALdg22Q1u6A0TyreuAqTFzq5kIJ0uNk0XckqjiOTp/oSsrc4XZNe9QpMi&#10;7aUXAdINkM8CPfydBwXJo7KJoiLe4aqAesfaOx7HjneOn/NJu+JZcJw1gVWwbZ8p5E3TTnLwCANj&#10;78BrR9WtOYo937h1iy/VM25HtUC9KdmZM/lYWZe8BcvICxrmu1dALdrhb05wVUBc2XZn0zcXHHjP&#10;2gvL4DhrKp41jve6NT89ecbPF6d8SuJ5HTipapY5ELKFnYOUjyMuo6f5TNq3HaAxodrjPNSVI3jJ&#10;WzHHcGnOFdDxeTOtAWmZKBU5cVp2vZg9F8z2vlgu6bqW6/Mjjg4Pqb3PyxKWXop9OCt/5qIiOJ/1&#10;xClw7OkAonYcszqLc7pynkXwPOha/uTTT/jZw4ec+YrW1/QSrIuVKa/L8DdsShDEWWSplMwF1YkF&#10;OnFmPCWlHsoBajjb6ij5bKdcPts5Z6CimuhTpI+RPvaoQuUDdaioEFxKtsKMzXhc1njIbmrIuLBn&#10;sxRbvKTMQKdckWznziv+xcNAyrHCXkgh0FaeYwdPneOjmPjZYsnbJ6d8psrx4ZxnIXDsHH0IhLph&#10;uVox88K1pmbmHS52OV5q2SUo1C6gyeoqwba9vvPee9w5POLa7Ttw6ybcvsG9b79JfW3Oip5l7Mz3&#10;NTgkBFxTw7whzRvW8wq9dRP/yuvc+u7v8N3/xd/h4De+ixzOYbXm+J33+On/8D9w/z/9iIPFGTdE&#10;qLUnqE3t3QaDIlg4m8yoUasfKP/5IkCaAP9/vHvve2S1fCeQbpGBalFr7e8N3NsFeJn2PxlpF5Du&#10;y3NSxfHnpOzld52UO6aIitCjxBBIB3NWTc2Hx8952ne0VYU2VQ4ELbhgwSRSVBBn012N+NQzI3KY&#10;El+5fo1XQuBWUg5ipInZR1DNbaQEzCj7g10G0cHu6JyFiHOCJLM3mmnXoZX5iS4rx0lT8zh4Plyv&#10;+MnxU35+dsZ9FRbzA9q5bQjo8gqs5DibKtVgS0Otc5vtyOx3DpAUcanDpw4XeyT2NE7s4LlcUnFC&#10;yn63ZZwfnrrCcwNdEUffRxDBB0+fek5PTiApB7M51w8ObEoYTZP0kvB5Mcv5ATFxzo62ULJlJFtF&#10;yiBkYmiDfNRIckLva1ah5kSER6r84L33+MXTpzx3noWvSNWc5KoMpFZ28aDF1JEBNqVcHwQnnuCC&#10;LaxkwLXmyR0xr+SqmhuQFbZoigJ5ddtVHrxj3UXOFmdoUpqqZl7XVELe7mrlkJxvUlsNEDKQClmG&#10;LevCdymfzd+0Tp4ZlrWykI+bdsGRqsCpg09WK95fLvnJ8+f84nTJZ6o89Z6TquI0u/6pN608tisq&#10;TRxVgWtNbZGj+hZPtrOrbZH1TkhYcHGVRNd1vPPuuzR1xe0vvQ7zGfjA0Suv8KU33uBr3/wGL7/6&#10;Gkd371Hfuk08OGLVNLRHB1z76tf52u/8Zb7+e3+Tu7/915CXX4WDOfSRZ3/yFj/5R/+YD37wA64t&#10;l1yLHbPYU2MnCvhkGr/xQ0ByoGxJmS/BGDilAW9yn8nyb7/a7zuBtGikFn37IiC1TKaYZm32ZwCk&#10;efQsv5dxY9c1vDd5v/w9ODXn31Xy5pbs+pC8IE2NPzrguG057vocIUkQbztQzMSBAZ3pcKA9nshM&#10;lEMSrx0e8kpdcyNB03bUMdKIM/eWvO/b9vq6XLAyZbcptXce7xzESEq91Tt4NDhWzmyiJ03NI+94&#10;r13x1vPn/HK14rGrWDQzVqFilXdoSY6qY4Bjk18zqkn2TbWpsE2R1c45ksQs9eYsnyLXQ+Dezeu2&#10;nc/ZVDblkG+jgGWeD42QwU1t37p42zXVpZ4kSt8nVss1qHLtYM6t+RwfbTeMRwkCSXMIQgpKGHgg&#10;oEOkkWwdlNEVKeU96n1Vceodx8Hz0Cn/8d33+MnTR9xX5bRqaEONVk0+VoUM/BYzAGyAcYOmmlfv&#10;1U4ydQgp5mOHfR5YTLDsTKc8pc+3zG0tr8ar2KKhrZALUYWuT7RdiwJ1FWjqCu/NZDGwNCnmP+5s&#10;oQlsTSKbXcoXByV9QHhsoMj1GSONZTu8c3ReeJYS7y3OePvZCR/0PU+ahuXhoR04iNB6O6bGRhq1&#10;aXxs8SlyUJsHQogpb8W0svVdPjbcK84rqj39aoX0Pc8fP+b400+p+8TB9ZvI7BA5vI6/8zLNl7/B&#10;0Tfe4MZ3fp27v/U7vPRX/iov/+7vcfd3f4/Db38X//pXkeu3zE/s4WPe/5f/lp/8s3/O0x//mNnp&#10;GfP1klnfUatSJVt78JSIWqNWXmYIorbgtgloYpt0xhYojB2eG9dzu4s9T4D/g9t3v6cpodGYvB9I&#10;C42LTjmfDfoigHTsqrvekQEct++y9X2HWZiHyb2Cd95Oz3RmL+pUcXVNmM1Ya+J0tWLZtvgQLE1S&#10;BEfwlR0VmwU9kKhjTxN77jQNLzcNt73Pu28SDRaNqdgiyYOQOVrnAmfV2wYO+9vSmI22qyoWdcVx&#10;CHm30pqfnpzy3rrlEcJZPWNVN7ZjKZl/rHPebHeZA+aM6qzjDYGmp+cC9VTdmoOu43YV+PLNG3zj&#10;5Zf50ssvowhniwXL9TpPWydDWllModRDzZei7CByQh8jberNP1KVdt2Suo65D7x8/QazYmtGCU5H&#10;IJWiSWE6oeSqiImxTaBzJ3CO5IU+mP140cz4tO/548/u8yf3H/BZijz3po32oSZJIFkPGNrA2sQ0&#10;QVv8y+acbMf22QbrYo/LWqONsimbO4pGSu4flr05/5uDexKbUCYV294rjhgjXdcTU8R7oWlqKp9j&#10;ZWYU9nmRVFUtylLW2m1YzoN8gdUsO1Y1+yMPDZZezaSUBNZOeCbwUR/5+dkpj0LF6azhrDLf6j7U&#10;9Ai9WhtY0BVzbZPYE0gchMAsBGoxP1qSonEMkgIJTb1prM7RLZecPHpsJ30+P2GGoz44gms3kWs3&#10;8NduEu69TPXKq9Qvv0x992XC3ZeQg2vQK+2n9/nwBz/k/X/1b/jgP3yfs3ffoXr+jIO2Za6RGeRt&#10;tjYDJG+qSFnZM2wxjgwcHOEiD0TTG4zyXp7vA9K/f+fO9zSOo2/RBEsWu+ii578KkEp+f3+68wBa&#10;qLyT6zb+XZiICZdzPh/QZs+TzeGYzw5x4livW5arFZKPeaBox84Ro52XE/KZR9L1+K7j0Am364qb&#10;VcUcoe4StZJ3KWXAKVpKFvbBGd/J4Ofq8jEcrWBR+euas6bmvjg+7HvePjnlncWSp1XNaahZ+EAr&#10;dkicirl0iTPgKcaDcecNZofTZKvbGqn6jrpvuS3Cq/OaN2/f4duvvMrX7r3E9YMjnh2f8vj4mMW6&#10;M1ehMoWd2JxBB/cnpYTUYbQFZp7bCpCS2g7fR+4eHXFj1jBDqTUSJJGkt7bLNl0wh3WRUdOyu2Zm&#10;EWdnQvXesao8q1nDI3H85NFTvv/BB3yaEseh4swFWu+JvjIQtZ5gs5S8w8w09ay1q7WLK0FXNDET&#10;5VrlCLFHux5JJgt2zElZCDZ+lEGRYSuqaaYGfQZ/zpt2v+5alusliUQzq21VXOxE2mEhSsQ0fbX9&#10;9M4bD4wlUpaqBtkaZD0LmoGH2kKLtyAqay+cVIGHoea95YLndcVZU3HmlegDeE/M4OhEzF0rWiBo&#10;Yo/2HbPgOWpmNDh8H3ExEcTMRwX4BSFUweQ7JuJqyfGjRzz7+BPc2YJ4ekp7/Bw9PcUtlri2hfUa&#10;lkt4/pz2/mc8/8Uvefqnb/HZD3/Ee//hP/DR938A9+9z1LYcpkTdtRy6ikrNn9fpGOC7HB1jXJrE&#10;JC6DX5azDBZbQDrKyvB8H5D+QXbIJyWgGP/LlHaaaaECtGUXyAS12A2kk6LuJaHI3r6UeVqyh8pb&#10;QgnEMH2WLLSbd2hMxD7iBCrvqZxHU8QnqF0gZKBdtdHc97y3I30zRnjvbaU5h8DTaLbFucC1EDiq&#10;KltsytHH83LJsO1Sy4m6pdHyymp0CpWdnrkQxyIETuqGxyHwftfx87Mz3lkueSDCen7Awles1NE7&#10;h4QKH8z1RstUEgZzgqhFfveaqLSjST2z2DGPHbec8K17d/hLr77Kd19+hS8dXecgCevlio8ePObp&#10;YkGLTUmTc6OHARhwOAufl8SO8BWxnSNd15GSWkAPhNTnVfjYo+sVjcCrt29xzQlV6nFEc6aVMl4W&#10;bWrUtgaTCAa26mx3VxsCZ96xOjri7afHfP+Dj3nn5JSTZs4i1KxdoBdv0fKnvtI28SZJgTnzrkhq&#10;U1JHYkbimoPbs4qv3bnFkThk3aJtT1VVaDL3NJNxtYhNwzE2NkBaZwXnsr09uww67+lTpIsdXYyo&#10;U+pQUfuKRjwNtgjl8x5+xEIWGkvseBnz9bU5jyLDLMflhRbT6MW0QzpcJURJdN6zmM151sx5f3nG&#10;0wDLWaCvPD0W89aLo3ZmovJJDUzF1lO0j/ikHFS1KQ9RCTFROXOls5V7ZwOwF7q+J7YtIUUOnaCn&#10;x5x8+gkfv/UWD3/yE/pPPiZ+9inxww/RDz8kffA+61/+ggff/z4//ef/lLf/1b/m4Vs/pX72nBur&#10;Fde7loPY0yjMxNNIgBY0CThPL47em+cGkmP1Jp/DQeYTbssAWMB0CqTFdzQLnA3mpTfbO5tAevvO&#10;9yir9uSpfQZSN9mJM72GvPIHTCxK/uPz4d72jR1UirzrfaPxG7uovFVG6sIQYdzWiIL2iaqu8Dmk&#10;VkrmtmEjtjKbzZkdHPLo+Qln6zUaKlLw9CkR6sr0sV5xOKrg8KLErkW6nplzXGsaaiDk/MCmjbHM&#10;srNWSh4lFSzwg7cdVCuEdd2wmM15UgU+7Hp+vljwztmCR+JZzg54pmo+olWNBDvXKOXVdTOqF300&#10;/1MlaKTKxviD2DJbLXilqfntr36F3/nKl/m1u7e46wNutaZdLFl3PZ8dn/B4sWSRIimH3itjp3Vb&#10;q5sOfjdKTClvZbXoV6mPJMzn0im4PkK3Rlcrvvn6q1z3nqpv8dj0ViURo8WpdJIjxIuAKyCSp2aS&#10;O0zeJtvOZjzoE3/8yX3eeviEJ3hOXUVfN3Q4ouagKuJM43O26GdAmmWnTBUwdyjt17BeMNeeL9+8&#10;wV97801ePTzErdasT05I69a05wxjTmymM9XWrS1M8ym2WVSJ0eYhPjhCXaMinJ0tmFU1B1VN4zwV&#10;Am2PaG+LnMFb7NcUQbI2qqaBGT8YgLRsrrFFTEeiJ9JB5YhOaavAWTPjcaj45fPnPBVlVXtiXhDT&#10;LD+efFpu0YhLzTSR1muT+VBxgMcn8yslpezdEOgNU/EizL2nAaRtOXQeFiviakl7csyTjz7ms1/+&#10;kg9+8lPe/+M/5v0f/Yj3f/THPPzFL0hPnjNf9xysO+arNYddzywl24KdoCaQ2miHJLrKzCg50lOx&#10;J4c82ygGEesheWY1gscIpFuoZUCatVG7sT21v/s9kqnh5gQ8AbMLsMuaafhj+CHD6Dxe2ySMm2s2&#10;67ArdaHzhZmaGynfls18hLLJIFtFxA1CblHn7aA4yQ7ozns0n6t+vF6zROmyH2dZLbaR3oSLHEKO&#10;PhLXLaLJVqW9t0Utsejx0RmYmEzajqLggpUwa1drhHXVsGhmPPaOD9Ytb58c8+5qxSNxnNQ1i+BZ&#10;i9A7j/MBF7y5s6AQnAVrzj6WZp8FH3vq1DHXnma94Hq34jdeeYm/8e03+Uuvv8ZdBzdSZJZ6fExo&#10;VJZ95J0HD3m0WrF2nm5YKLFpmxMheJvW9sTh4DhVWyQJ4s1vMdk9KdsJY4/0HWm94va84aXDObdn&#10;FUEiXb82jd/ZqaGCw2Mh6sir686XeKz5LJ4Q6KqGVd3w7rNj/vTTR7x/umJRzeiCHZimKlTis88j&#10;2f0lH1UyCJCYHTivjAsJST1V33GYEveqiu/ee5m74rgdKm7UM6T7/1D338+SHVl+J/g57n7vjYgX&#10;T6aWSAAJLQoo2dXd1WxFctjDsZ0Zs1mbf2HIf2L+m90x2uzOLsmhGfWwdVWXaJQACihokVo8ERFX&#10;uNgfjntEvIdMFKq7muR64uJF3LjS/fjXjz4d88VMFypbQF91nylFxGg0TQiqM9ZRUVpTelUaTWh+&#10;3BgT/bylNo7NekQjhjqL9aAeHsmoH6iCprqzKVe6YqKWTGtJdygJbCSJx5tIMEJfVcyqEfek4p17&#10;9zgyib4yDCJI7bTyZrlO5uBj1KTXUTTE1SSgH5iIYVo5RpIgDFiDWvmTQcRRYamS0XI4AU20nSIm&#10;qhBSkbDeI0OPaVvcoscteqp2YNQnxl4Y+8Q4JOqoOmvFmSKuC6LxVSqlWENQZ2Od19lfW+d9WdTU&#10;AKgAWXBLZ/cKUVZtCaR6iezfC0opBUiTdgzrOtLHivbalP7y72t/vhgMtS1pd+07X/Lc9Xby6HUQ&#10;X+5DjWMF/Az6bimX7VDr78qHUASStcSqYr8fmMVIJ1lEyH2s76nvn5bXFjUe9AOVWEaTCbbSkDr1&#10;51PUL+pudbbWieuBXgxD0zBvxjywjo994BftnPfblpspcdhUtJWjNwbqSokghxVG1IFcsjO/JA3V&#10;rI0gOYVdM3Rs+IELTcXrly/xjWvXeO7UKU4ZYRo8je+oslN7EuHeYs579+5xf/B01jKIWYpJ2lbJ&#10;tNXFVgHToH6q0WdVkTGZk8mLdPQwdFQhcGF7g2un9zg9GSFxIMSByjpM8fPE4NC6Pslo8hYyfSaT&#10;FzxXMdQN7WjMm7fv8ta9B9wcInNbM4hDbI0VuzQiKfnnbWloypSSVMmou9Iyeqr2AxvDwAt7Zzgt&#10;wrY17I5HTBp1ieraVnW/OSepTtRMiYkMpJooYxVgoNbtVO6L3jv4QBo8TmCjqTGiiWDIPrkpZS43&#10;T3wT1biyTvMmb5D9efMiFBlIzhKsoasqVR1JxXv3HzCzMNSOIScs6WMGqxyFp2I66jaYEk5EDTtd&#10;yxaWPVczdUaTaseQy2SrKsOh0khmllVi0cfKhfR0c0lzszYhMQrQRKGOhjoKdYQ6qpdJ4aAMeRFJ&#10;BsHlIAytuZZycMlS1ZdUxZJQGl5fQFcs2kn0WLUlkCpI5s9oH2vv8Ehu7/N7fj1N+FUvvkb4X9Ay&#10;r3esW1ZtxS2pk7ket1T9p6CWbN9T+4EpkVPWcX48ZtNaXAo4ioEqU0TOypSMwVtHVzUcuJrPfORn&#10;Dw/4xaLlhrHsb0yYTTdYjEYsKsdQOVJVaeSUCJ21tLamdSMW9QYPbM0nQ+C9ecsHXc8dgaNKQbQz&#10;gjeo07IV5ahTyAl6QTKhOUFX7aFnFDzjoWc69FysLd944jLfee5ZXjpzmtMpMl7M2IyBCYFaArVN&#10;1E6IcdB3TBo6miQbJClhixB8UK+GDEAp5y0haX2eEHKUUUrq02oN3kCfNKuRG9dUkxHS1CTnsHWj&#10;bmeSrebOkpwQrXIPBaCSZC7eWZLV5DOpaXiwaHnQ9SyAXixDNIDFilnmSi1AuvyX1MUo5TwcMWf2&#10;ijERo1KJj4mjwyPioqXxPdvJc6GGF/c2+dqlszy3PeV0jIxmc0adZ5QsDqv1irwapSQv4Eo7urAE&#10;AS9CbyytccytY1Y3fDIM/PzgIe+3R9xxicPG0deVGhWXVuliWMnAv7at0701efEIUYHeOJLRBNOl&#10;2moyoP4BKgnouOliFbPPtacEd+TKnKIcdCkdEkLWnBthIOINhDzegyQtbWNEs0lZ9bYwRfcaErVP&#10;NEPUzUfqoOHC1kfNA5Irrxbdr1kD54RoyfFsfyiLdqnPlfEyI0P2vHkUTDy2PR5gtSVyPNrfrv2y&#10;25RWXvyXHbsiiseDaGHJta2A8dgx+WsWjEj5FHVpySx/VBAWIjYFqugZh8CWCGeamqkR9ZUTFWfV&#10;Mh1JREIKGn1jHZ2xzF3Nfj3m45B44/4+b83mfCqGe3XN4WTMYjyiaxpaWzMXy5E1HDnHfDThaLTB&#10;bRzvtwM/P5rxi8Wcz4LnoXN0dcVgRGv5EJGYI48yuDsjVEZwmShdSBg/EGcHTKPnNIknxyO+fvki&#10;33nmOk9NRmx1HeN2wUYcaEJPLZHaJoxJJALOGZBETH5ZoC7GQAphzTc2g6fW00ANuhGSwbmahND1&#10;A0FtOhrZEzWruquEvVO7TKYTxDnEVbimQVy1rPponCFVQiqOilmXnKwFlz87LZ0yWMODxYIHiwWL&#10;lIiVRayh9z0xqqHLlslUfDyL/2fKP6Q84bIO0+e68hHLENHqlinShJ5Jd8Re7Hhhd8q3r13m5TN7&#10;7PnAuB0YDRE7qC49RbC2WnKJStORVBIoi+BF6IxlYSsOq4r9uubj4Pnxw/vckMA9K8xqR2wajK2x&#10;UmOj4JIGENjstlUAY0n/JE3bFzXReGVqBIvHMJiKQTQb1pAgJCEmh6B1loxRySBh8QkN6Yyq/qqN&#10;QQaPdAPjZJkYdYGSlNPqZbCMNuFtopNIawKdTfQOBiu5PpVofFsy2GiooqGOFhc11JfsrrXsrwzk&#10;QqmuCqDpBr2NBKsShs5xcBFcVINc8a5QPj5Lp0u4kMeK9Ct0e9Rvq2b/yalTqiM9Ido/3mqvTS+d&#10;f18fvC8Qzx/3y1KdUL4f+3H9S9514h7KJR3blfev/T+L/TZppp7SNaWmPZKdSAQGEXqxLDB8tlhw&#10;z/eEpiJWRnVHayoEZ+usDwKMxVYVQYTF0HHvYJ/7hwcMMYF1iGuIRjnRVixdU9OPxxzUFTdD4oN2&#10;wc/nB3zQLbhlIvuNox3VDM4RADEWZ0vOylU2oJQ5Dgnq62ijp4kD2yJMZkc8s73Nbz3/DN96+ho7&#10;caCeH9F0HeMUaIiYOKh6w6rRqkvQGsvbt25zd9EyOEd0ajjIZKK9nmvV+8zOmVy5U/M2ZBUKCeug&#10;7xaQ1QwbyXN1e8zvfe01LmxsUPtBDQfZlzPFBKL6ahXjBbE5asoaLbdrNbl2dJahrplVFX/17rt8&#10;eHjIwlVE1yhHFTUAwYrOFS2TXXwLlZP+HMXEhETV5ZphwHrPFpEXzpzhTO0Yp0AVB2wYcMBkNGJ3&#10;c4fJaMr+/kP6GNT4Z9XhcwhD1s2jhqw8z1RzV8RErVoAoqGVAv3Q46NnOh4xco5KDI1xMPRZD5p9&#10;lcskWaK1ErJINkZlv1wvMFQa9bUYT3hY1fzszl1uDZ4j5+ic5mhIWf9OMjoWMVEBJnrqqOVgdgbP&#10;+SQ80Yy5NplwzlWMQ0SCpzI2q9BQNY9EoonK2SzzSei8BYvJ+nSb9G/hOTVKrszdUktAdcZl/mFy&#10;kpiSdDYzVRpZqH2UIHtWZIs9RT+38nB5fMtjkhk3XYhPivYngTSzxKtLrH873vLlV1/K/i8C0sf8&#10;dnJ/fvX8+VFbvnPugWPM6Vpb7svRMQbNESp5NVJ99LohSieXF2EwFQtX8fF8xp2hxzc10RqC0etZ&#10;Y7A5Sz4ApVBYSoBmahpItN4z6z37bcdR75knaK1jXlfsO8tnYeDdtuXtxYJ3fcuHoeNOBQ8bx7yp&#10;tNZP1lU5Uww4MUcvaQhhyPXjKxGalBiFnnG/YNq1vHb+PL/1zHVeOnua7TTQtHOmMTDJBeOsABJz&#10;OB9I5TBNQ28dH9y+y93ZnBYhWU18EnPOSV1mhRCL8clgxepcydxbTBFjEqB60QnQ9D27Fr717JN8&#10;7fpTbArYvqcWDdgz6IBKiS7LnKiajxWcFESVMw1Oxd6urvj5rZvcXMw5TNBG5TbrpkGIhNiDzeXQ&#10;i4SSlPssul5J6tJmU8AE1dlJ6LFDyylnefnieXYrxzhFxqKBBClGHIlxVbM52WDSNDw42NeopWyY&#10;icp3ZdrVOZYEMDlqq6grSFmMThoJZRNt2+KMYVI1jGyF9QlTKi+U+ZoXA/WqyAAqeWIErSslTU0v&#10;wpExtBsb3K8dvzg65M0HDzioHPOmoa1sprfsMhUSJmjJlkZg5Hua+Yy94Hl6POaFyZTrzZiL1rEd&#10;IqPgNV9AVCBzEQxqIEN0Gppii0A0H0T2xdUquDkqT3LQDDm3RTYq2ZQNvgUAsygfM2NjsoeBifp9&#10;aVQSgcL5LlNDKkD8SkCaR09BNW9J77+y2ufsT2sw9WsHUrN8oOPt5L6C9Y9q68cqwejzHjun7Mt/&#10;8+xcvpmQy3ks32GFxFEgGMdQaZmRj+dzbvmernZ4I+qLCDnuWVdskyssKsgkrKuWdZG8ERYxcjQM&#10;POwH7rUtt+cLbrYLbgwD7y9mvN8u+DgM3DKRe5VwUFsWtaWzqscyopyeitOZK8yuSOoBEKhA08t1&#10;HXU755REXr1wnm8/9TTPn9pjz0DdzRlHz5hInSN2luKT0cqRWIupaqgbDn3i7uGM+0czhoSK0pTC&#10;d0UazkCKqkyIQeudo76YJI9ETZtnFx2bMfD8hTP8wde+woXpBk2uwVQV66poCK8620sW6VFgdQax&#10;KrIXMI3WEqqKOG64u5jx0f2H3DqYE4wDMVRVrf4Z0YMp9npZsm6Fhsvzm+xzq5mYImboqH3HhcmI&#10;rz/5JHvWaBrAqHWXnFXDiU2JkbVMJ2OMQNvNmbctfmnmXZEneZKTJ7p+178xRx4VEA5RvUEqYxlX&#10;NbUY6spmE0cB1HwdUyY4WWrJYGId3lkWTnPYHkzGvN+2/Oz+XW56z9Gopm0qOmcZssHQiMGGUvsq&#10;af2srmUvBK7VNc9tbnK9mXDRWLaDFieso0oUhAykKrzlwonAMaOTzbkKdFN/YR0T8tw1ojpg/avc&#10;aNH7KZBmo17hvGHp9kXhszIGqGU/S9s50kwPUzXP45s+T2GyEuUx18YOwf7T06c1sin7ka7gpoDM&#10;o1t+3dWXsv9RQHni+JPHfO77Y17t5HGrtuKkFTx1AHVH3pJo1y4NTStgj0uOIBJE8FVF5yoOjOGD&#10;+RG3hp6ucpoRKlsiQXVrgsFYp1xOcQuqKnx2FUnWMRhDa4QjEve7gduLlltdx80UuBEG7pE4cIaj&#10;yjKvrBK0EU1XJxZNJ52JLUcwxZwvQFJUYo+RqveM+p4zVnjx9Cm+8/zzvHDqFFsx4Po5I1FRXkND&#10;4zKsDwRTGeWCUCODrcfUG5scdD13Hu4zHwb8Wl+pG4z2u4DqbHOhseKHCQFyZc8xAXs059r2Fn/v&#10;1Rf51nNP0wwtTQhq/c3AJGRvhMxxaCC3+toasQqoRsV65VS1kqqMKry1fHznPjfu70PVaOXKomuz&#10;ObWdrI9+5k4o81P15Kqf89jgcf2CbQLPnN7lG1efYCdB03uqgNbkygEaNgZdMJxhd2sDSYlF1zHv&#10;ejVeFXWCkPV1J2lZx0FEqzpEQenLQOgGCAFnDBujhqqyJNEloSwH+t+aCGoyh+os3hnmRtg3wmwy&#10;5iPf8+b+A96fHy3DQpc0l4QKo90eoE6RUQpU7Zwt73lyPOa5zSnX6pqzKbIdAvUwYINXrMxRVsU7&#10;Qd+sPGWxBhnlEAv1LMPCdWkubob6TtlTJOs4i+FD56uqLPTsAsJ6osCSYy+/JkpRvxUIlruuzj3Z&#10;9BmLu5OCM0sglaVo/3cMpOXd9d6r3x73GXgskGrHPuqZZHnO6unXfy0TJru7kLL/WXbOzWJ5lEhw&#10;wlBVHFnL3RR47+iQm36gbxpCDkkEq+4dgDUVgsnx5eCcwwr44JX7MRZfOfocOz/UNV1dc9TUHIxq&#10;DitL21QMTU3vDIMxhDzpjDE4KlzJ623UKKPiiKg4HzVtn+s7Jt5ztqr4yoULfOfZZ3h+b49NP1B1&#10;C1waqK3qQ11Wa0ixXhpBKnW4V5FXsFXDxuYOxtbMh4H7syPa4BlS0LR8Vt+ZnFO0AKkTIQydGu9I&#10;WAI1A03fc8Yavv3cdX739Vc5N6ow7YxRQtPI5UJ1iAJeAdFiaJLMFUjOlUDmSpM1KvI7Rz2e8GDW&#10;cufhjHZIWFPR9QPGoJFfManYiJyYeDnXaQqaBT9/NkPH2Ldc2Wj4+rUneHZrh02faHyiSRYnhsF7&#10;KmuoHVgGJHRMasfe9jbOVTw8nNH2g8atG83IBZmTIvuxou45ZF9m3UNOoAGVsQxtR/QD4/EYckIQ&#10;s2TvMgCRRfJcOtlbYXAaPntghDtE7laGNx7c5Z3ZIft1xXzU0DlLn+eAFaFOyo26mMNjvWc8n3N1&#10;NOLFnR2eGo/YCwOT+Zxx6LHR5zwAkhcJk53ykvZxMhBVQNdMCS5HRaJBDLA0Kq27I0rSoIsoOQ9r&#10;lsJ0/FRnurpm9sHJC0mRElajrO5Pg0147WLFJEqOhEwLJ8GjHCWKMCeBlF8GpEUh/rhWHmL5pez/&#10;HCiufj752+P2rZCXvNqIvoIUPoJcwqMArrLdFN1OuemSey9Kd3Jk0cqVKeXIHOUehZT1bfcFbg49&#10;784PuRMjcTzWTDjZiV6MwdoKEgxBMzY55yAluq6lGY0wRcS3hjYlOjGEqiI0Da2ztNlQ4p0jiNAD&#10;g6gIrZyOzfHfmsEnRuiHkPV6mkhjlCJj72naBaeN4ysXL/AbTz3FC6f2qOcz6r5lLInGqL7PRE8l&#10;lhQ9KSREHMYahhTxosl7KzfKLkCws7tLMxnz2Z1bHC1mtEOvui5rCEMipUBlDZVoYmKCV0ZRkqbm&#10;G1rc0LLhPd9+9hn+3iuvcG1vm3D0gKmFJolWXE3ZGy8vaFjB1o6QfSaXRGR0ckEuz7HUoRrq8ZhU&#10;NTyctXz8yWcqwotRI1rSiCmVJsicuCYbTdFrCruoQGqjusPVvudMZXj1wjl+96UX2fWR0TBQe80U&#10;lRklQuggDdTZeyIMA9YYNjY2acYb3Hv4kMXg8RRuNPNImfaVt1JRPWZvEF3fLJUtRdtgCJF51+Ka&#10;itG4wjpRH+ICzJlrCyIMViWbuXMcVI79puJhU/PDm5/xfrfgnjUcVY6+0dI1XnTeWTG4ZGHQ5ORN&#10;SGwMnj3veenMaZ6cjDmdAtOhp1701LmstCRVdYEQorpCla5W3WfhHlXPz5LzzDM8LwgiiglSjE5G&#10;5/QKwFLmaPOOE9zl8jCy/aOAOUa50cztC5rmkgKO6ycfa3o1EVmLSlTaW1/C7P+yV2LtV/G5JgOp&#10;QrXC5XJbc0Bf3ipHCDwSFBXHSBkE15sev3qcsunx+vJFx7HUgYiKYJKV2KpPUuffJDo/dFXWlTkl&#10;dUNxyVAZm58gD1jRwRl1r0jW0lvHvHLMNsa8+fA+H/uew5KXUSxi1OiSpcT8ItlBOo+IkczpFj2i&#10;qL8pVrk+DwRjCCb76hnNOh+NGlBMLv9hE5oQGk3HJ6J6pRgDVhI2eupe3Zh2Q+DVs+f41hNP8MzO&#10;FtuhZ+w7GgJVylmLYkBSEXlkaTDDaB8qgZjsH6v4VDnYmDZs7W5y89YNDg87fFRASjmix0U1gNik&#10;vEHsOxpJNHiaoWVHIr/x3NP8wddf49kLZ2h8S+1bDfOL2QUtD79OQNHQV5sjtUr/FuA0KkEmk/1J&#10;M2caraWebjIAn968xaJvaYdBCT2L4CnmbO5pQFLIIOq1T2LCxkSdEqZv2UyR15+4zO+8+CJXJhM2&#10;2o6RH1BFTo45tyCS8yrESIqa08E5XaCsc2xMxtx/8JBu8CTRHO0pV7JVcsx5MkvdGZPBJI9U4Zii&#10;EQYSs26OdcqFG1fh6gbEEaJe21tHW9fMq5qHteMmiffbBW8dHfD+0HPPGuZ1TdvUDNYxiMFn6UKw&#10;mGSIPtJgGPnAZj+oSL+9zRlJTPqW0eCpQzYoxVw8MQlkRkWKUUl0wckecMXMl1mfNQjLutAiqgu5&#10;2N4xp8ZstGKlJy3IlzE8T/sVFun80zwRURTFFOfydShep/la+ZjytGTMIQfxSLl2BncFWLMW2ZTd&#10;gpZao0eI45THPrnv+NfHtuPwW9paZ5amN9bVKvdQpq+8YunDqXONdlQB8nIHfVmdoJVYDVkEjESM&#10;gWQhSCTgSQZMU+ONo3WOo6bhhsBP7t3lZvQs6prgmqzrcfmJjz936X7J8dzKNWbVbFlkso6x+A+q&#10;1VYHQrPY60on+V1VCFUgzYblfC8V0ZswMO5b9mLkhTOn+Oa1qzx3apc9k6i7OU30uJLMNruMGFSk&#10;B+WqMUb7sRBxfk5jBGdBJOBqy/b2Jts7u/T9wOHhEe1ioXk6Y6CKERe8ZkwPA1XyON+xgefKzpRv&#10;Pfs0v/PqSzxz7gybBmy/oEGt4sWPd7nqkF1ZrIpzJeyR7AKVg+SXnIHK7ZpNPxpDNRoxGo8RY/jw&#10;00+Zdx1DCPiQQ6BTJPkBQ8JZBX6Cx6KGlSoE3OCZ+IGXL1/it59/jpfPn2O8mFO1LXX02ZVKNFGw&#10;yZxp0uxRcoxhEJyxTDcmBISj+Zz5ol2pRpLShdFB0Sm9RseSVGeZsnEk5oqf7TAwhIE+BAYM0TiC&#10;cQRb0buKubXcF7idAh/1Pe+3C97vFnw09Ny3VsvR1I2qmkQXdp1DKk5Lspgh0kQYDwN7IfL81ibX&#10;mhFbYaAZekY+UgVwQXA5U5VB30NDM1kyQupqpqClwPKoOV/mrs501YGuoLZ8E/2Sx3/9t9z3GbfI&#10;cK166axfzaeUu5S2AtLVNY8DaXn+Mu4rINVnXQJpIoV1/0rR6zwGIT8Hro8+7HPtVwHS/Kx5dVoB&#10;/OpeZXXK181uEiurYM69iRbSEtHFghxbnyQRRLmdYC2hqllYx5GruSOGnx8e8N7hEfeBvmmIVUNJ&#10;bVKeUQc/f80K89I3Ut6jvEx+0vJyqfzG+gqBijtLS28ZsDyZikifPJXvlduLgae2pnzr+pM8d+Y0&#10;ewaaoaUKHXb5xPrUZSMTqFouFdgxmjzYZNcuY7Skihj1/avHI65evcp4PCL5AH3PiKiJUBgYiadJ&#10;nrFE9sY1Z8Y1T53d45vPPc3vvf4KT589xcR7bN9Si/qMiuR495SBVAeaZIsKpvTLatOwWBWzVBIq&#10;c09DGq0xTKcb7O7ucv/ggEXfMpu3LLqeFDWRtOQkNSaL9gQVYysfaQbPZoy8cOY0v/vSi7xy4QI7&#10;KVAvZppcJfp8TyFmwEjZC8SKYLMRMEUFJWctVVWztbVF2y44ODxkCAGswceoHghONBl2pmOSxtCX&#10;SVqMgOq2pTkP5t3AUTdwNESOhsRhhEOEBwluBs9HXcv77Zx3Fws+GjpuoZnv51VFV9eac1SsRiyh&#10;C5ERo5JpFKoYqfuBjX7ggrG8vL3FOYGJ72mGPkcfJQXTmJOC5IARXRTWKc+szXPJEzTTPivaL4u5&#10;fs4i+Jqar5xSQFHPzZf8nLy7ou+TP5w87ouA9BjWlWvl51wCKetAGh8BpI9p6xcvnN+XaV8WSEUK&#10;2eRey4B18mxrNAmuyYQsiZWhIGqFSpND2eJaaeSYtPiVdQZpagZb8dBrFvU7YvnFbMabDx5yJ8LC&#10;1fSuIVinVnKr+ihdZ1bgWZ5MpMRql3+rwdF3KF/zCk5ZpIuCPb93HuAkZRIpgZoUMP2CSfSM+gWX&#10;N0Z87YnLvHL5MttE6gyiFZp5Xhm6TNIZlJEsEmcVBJKdn40auDQLfJ5YaC0pN6oJMXDh/HmuXTjP&#10;2c0NJnhOjRw7FZzaqDi/M+XiziZPnN7lq888xe+89grfev4ZLm9uUvctpuvVY8BCkKAhrmWtFwVQ&#10;1XnmWusJNbwZm7lPSxSbOehVZ6pm0auBS4TKOqYbEy4/cQUfA/N2Tj+0pBBInao5UgiEoSf2nRol&#10;vGbGOmUdz5w+xR999au8dvECO9FjjvYZm8goc/cp17UPKWomJiJGwBrRGk5RX8iKxUqFEcO4qWgq&#10;i/c9+4eHRIn0RJLTkEsffI6AKjKIOsYXP8uyoMYcWjpEwyIKB33k3mLgxqLj09mcjxZz3m/nvNfO&#10;+aBruWUS951l3xkWzmmdeusIkrWy2WfT5hSDxXWpjoGmbdnyA1dHNa/s7rA9tIz6lmboqb2n8pHa&#10;R1xQ32EhMyeonjYqq72k9zIrjs2E9XfLnKNmbVo/7PNgerKtzaZlOwaQX9AeB6QKc/npM/Ojz3AS&#10;SAX5ybPPp+gDcfAaz5pfV5Xxj25LrqsA6qNY9Ue0pdrgWFsBB6DiUt6lLja6MpdEt/ouaWnh03uv&#10;31+B3aiEgTEajaR6NtTvz4BPgQEYXEVXNRxax10xvDeb89P79/lg0dNtTzlwhrlR/VsSsMZls4AC&#10;Uxm+Y4vLo7pDrVuPacffQa+vA6f6WM0WZVOkCp66bXFHB1ydTvjW09f41pNXOS2JaRyU0OOgXF/J&#10;0LPW1PcuK8uzQ7ouBCrOazSJgMtO784wOENXGYaqRsZTgmvoInR+YDEMzLo5gYhxNc7VjJuaaV3R&#10;pITtO8wwUKWEFUuK6vwfTC7wF9QNy5Rs8MU/VwSfVv0gKNeaSEjyy2glKcRtA9bVWhLFjkgbWxxW&#10;DQ8i/Oyzm/zxj37Mn3//h8zn0Aclb6OZCCGB9XBhe8zXrz/L7736Ks9Mt9nwHWm2j/QzJi4S5ke5&#10;LpFoPHpAk5UgVCK4zJDEGMFUJFvT4zhK0FWGWVPzi4ND/vTdD/nBp7c42t7msKlpjZDEkYxytJJF&#10;0pA5KkGjrUwM2BhwKTLGUseIGyJVSLjosepyQTAJbzULfqgcvTP0ObVcELPK1C+qKikZ+GMI4COV&#10;GEZ9z/jokAvB8/p0i989e5qtwwNG3YIqDFQ+4ILFBo1/ByHYRG8Dg1EbgNZ7XUr72eaScbEAU9Ga&#10;CpkD133rc0jd1jKAPaZpXOLxFk6gjUh2gYNjc25ZMWH5HGR8IRNX3lNoLdtk1CSoct8SSMPgc8SE&#10;clQpZ395VPubAmkx9Rxvx4FUiJr/kFKLJ6/RsehJpfBquY62iupksEw2G6iCYIKKStGi6fJYpdQb&#10;slK+rxuOmpp71vHubMbPH+7zwWzOQ+vw0zEzgV7AOK1BVAa8dPDjgPRxfac4v/5bXhRIS1QoNYCW&#10;/q0pITFSZeNSNTvidAj8xvUn+caTV7m6MWbSt2yYQOU7quip0HPUMpk3KW4k2aVkbREqFRdFUEtp&#10;jmdXp3fBVwYZj9Q9yzVE6+iDJ8ZI3dT44OkHT12NMFa0LlQMmpUfXZhDFJJxWlo6euWugiYJJkYk&#10;5oktWi65WKNVTMyO/yliiVgJVEbUW8AEYvIYY7Ci1TwHY4njCaEZcxDhs/0D3v7gY37y1tvc3z9i&#10;CJG6rtjenLAz3eTczjYXtra4MN3kbD1iq/M0/QLrW4gdknpit8CkRAgQg3Kc0evCb5ICfAqBFCPW&#10;VohpCFgWIdA7oWtq7mH4+b0D/sPbv+AXQ+BuVdHVDdHV9DFkNVT20zWJRDbCoPpdk6Ovqig5llzF&#10;akdeHVIkSCJYTRDiBbyoT6n6Ja/UBCqNqHGPpMm3JUacAdctmM5nXJXEV6dTvr25zfbhIaNhQZWC&#10;cqHB6rzMaoggid4FTSCCUYtgxhPd1nk/vbdSX8qGoEypSelSnevRsc/Pv9RVrjURWbPkr9o6kJb5&#10;+GWBVL0IjrcvB6T9sIzf/TJAeuy3R9z0UW2d0V+1FZCWX1zu8CDgMwelOQx1tU4IIokYvFpMrbrh&#10;eJMIlSNaC8nqQBtNhpuMGltAwzijcYR6xKKuuREGPpgvePvokI/alvso0XfOMQBYg8nVMKXE9OYe&#10;X0LqWn+YdPz7eltfhHRQM5Bmi6D6qK4DqQKIjR7XdzSLOdOu46sXL/Cb15/m6Z1Npr5nA49LQ96U&#10;a1FfOo0ZEZ0xS5/ZJMWQI7CMTNInMLKKaS+itmZhEnXfyu5aIbvMVdblTEARI5WSZ1ngFJk18QcW&#10;LxXBVMvKA0myZ0WMStBiAUtEjTHF1SkKgEYdmThgk9eMXdEjeERUnePQTE8pJU2A4pyGkYpw2A18&#10;evs2Dw9nhJgY1TUbo4axsWyPR2xWjlGI2EVHPWuphwFJHSn1pDhgiehcicRgNJ9sFI0KzCWsSQqk&#10;Gh1UIVQMJHobWRhYuIa70fLXt+/zb997n/e7gfloQhiN6cllWaToiLOrHqvJIXl+2mQVwGPxl1QQ&#10;VS3lWmYyVWrlcci5CzKXr0cnIINhRNUUJmEWh2y1C560hq9ON/haM+b0fEHjO+V+AxDVH1Szziv4&#10;9zbgpVhZM+UVhnINJpRGjv9dHofaCYrhKKELQTBGS1CvXWeJQ18SSFmCadn+dkCaMq3+jYF0/e8v&#10;A9JylUdzahlIiwiTVolFgsBgIYngonKlQnZqFiVak0s7BDyDha6uNPlCskiscHWNT1rGwVi1ZAQR&#10;gqnojeN+jLx3dMi7+w/5eOi4b6Cta0JV0YFySFYV4H3U8hKSRMszLznc48uDQVfbk4vnst+Wvysh&#10;L31iRZBYnP0VSEHf0wWPazV+/onplN974XlePH2aPUk0w4Kx0UQbFo/N7jw2O7u7pByniIr2oYQh&#10;mmwFT0q8yvurv20JwcRIzssnDMHDqCFaqwSNqk78EDRbkKkYAlq22ahfrheyf6wjNhtQT7HjTUZb&#10;21A3mKrKSToKp2SJyRCSwUetuClZDJSkFnbxLQw9qZuTev0sqUf6Dhs8VcgicO67kDTKDGuhqhi8&#10;uoFZseqy1C60qJv36juZElXrMb0nxY6YOoieyhhC70leIGqaPDDEoBmyRNRJPoagocPRYKlIVuhM&#10;oCXS2YqFm3AXx7/46Zv84OYdbmMYNjfxriEYVSElU4JH1LVKROdIzKNkxapLXFDfV6UrHZMCj9EU&#10;rq/8supLvbImFElRF1z1a0kkE7DtEdN2zjVreX1jg69XDeeHgabrsX7AhkRKmtjEJF3skoAXBW5B&#10;5/BKhlyfDCuxvjwLazBSZJClWiqxDLnWiK/VtR4FpOXXwjqxfpxOu4w7euQvA9LC9CyB1JgcaqJA&#10;GuRvAKQn94nIFwKp5A4qD8PnrnFcFyFJi7RJydeYfRxdTrW1BBjJLj0SSaLcaF8J+7XjPonDLtJ7&#10;R9WMCeKJ2dncmAZsTZ8MD/uBG/MFn7YL7sWBByYxr1UnGBBw6ldJjqEPOfzTRM22RH4vyXHBwprO&#10;sYDria5RnnrVkiSCiYScKsxELR2iM0AQojrRB8+o6znf1Hzr+lO8dvECZ6xlMwXGMYBfUFVO+zMp&#10;iNgYaWJOmJvTBpKt4QqmObNSNpAhBUQzV5rddAqgao2kXOYuswtGHBiHsQ2RitYngq3wKeKNECqN&#10;7FoYi9ncY/PcZXYvXGGycxZGUxjVUKthJSL0CXy0hCT0ITK0WoVUUiLFAGGAoYWuJSxmhMWMtFgw&#10;zPexbYu0c2R+hF3MGIUWFzpNQkICPL0flMZzIT56z9goFxuCOudXxmCGhIQA0ZPiQBx6HfOQcNSY&#10;6Oj7QbnplAv/mQKkUcvXZB/LaBRIBycEcQxSc1iN+en9ff7TLz7gJw8ecjjZoGvGtMYSS34BkjIL&#10;WWJI2ZUITBbjlXOzJ2guoWgRUw4SEUNI5OJ5+nvhSIOoW5iNmpIPAwGP8y2Tds7FlHhttMG3x1Mu&#10;DAOTrsf1HhsTKTscCw6SgrUCXdRCe2vS5jpg6mcFvvIs603fMGPF8pgVJ/1FQLp+PZ1HJ47TrtFl&#10;JONWUnFHP+ePjwNSDV82RNT2ktD6UL8SkJ78XprqKB/dtFP0vEd2wKOANHNI0WhCWMh5BbMd2hs9&#10;sMR1B4l4E5nVhhsm8d7RER/eP+T+IoCpwCXEiaZ9i8qtRlvRmYqZGI4MLBqbDSo5GW3oGY1GxKg+&#10;iGIdpnL0Q7/MA7kOmo8E0tXrLtuyP/LgJNHCd5FIEsEk9Q5IqB+hlmTwmKHldNPw0uWLfPOZ61wc&#10;jRh1LVXfUxMxKTAET1U5xnVFbcEOA80QqIOnjoE6Ra3WScgTCQKojybqWqQAmgHVZY61qFNchbdJ&#10;86Ia9WAQY4GKPjkGHN6Mte4UEGqH3ZyyceYU0zPnGJ29gNs5g4x3wG1ANcJby4LEUQgc9YE2RDof&#10;6QOkZLDWKT0mFV0tUXV0SX1X7dBjfYcdeurQkY72ifsPkIMHpAe3sO0hVeixoSN1LRIH8F5DUr1m&#10;eaqztT0Ejw8KjgZL7L0m/TZ54fSR5CNpSJhoqVytRf4UktQnOetJTdJrSkwMITDYRKwdEcPghYVt&#10;uG8dP7pxhz//6FPePJjRbW1z6Aw+pwg0ogYmyTkIUi6vkjA5H63OHaO/KnUpiub/VIJTWNIj0tIP&#10;UpUAIWmiGRPVC0Zy2r+RJOrFEWcGz0ujMb+9tcuFdmCr7xn5gAsaUUVEDT1pldo4kd3KlLoycOb7&#10;LwE1A98J5kq5PlXtHQdYWWLEI3Hk1wikeuyaynE5V0Uf+1FA+uNnnk8pnLDaK+wvL7R+wUd9Vv/M&#10;5dfjx2XgKA/z+bb2wPnnouOKohmJRDSTtkkanRCKE7R2G0Ggs/Cwtnwgnp8+3Oedewc86IVYVUSX&#10;9YFJdBWVimRqolN/ut6qCiE4DSMrtZw096c+YUT1iymlkkdjtcSWIS5caAHX/Ns6sRwD11R0V4Ww&#10;M+En5UZRwRGD5sXcGzdc2tvizGTMJmC6lrCYM7SdclOAc5bdjSlXz5zh2YsXOF1XjMNA1bc0Q0ed&#10;BmxliL4nhAhWyyzrzbLV3hgki5bGag7HFAVpaoJLdMkTTcLWOcqLBs+IzjTMZERfjWlO77J54Rwb&#10;Z09jNjepNqbIZAr1lGTGtFITnPCwhxv7Cz598IA7R3NaH0nGYUyNtRVVVVFXNZUzGtNuhJG1NAZN&#10;ZB0DLg2Y0DEmMI2eybCgag+xB3c5vPER/f1bpNk+tp8zjhHTtzjvqYKWCCa7/iUSMXpCCBis5niN&#10;mbMKCckcaVIPdoxYXWh9D4RcvTsxtJ3SLAqkQSA6wUvmVpMw2IYjHB/PO7534xZ/8vFn3LYVR+Mx&#10;fV0TrdXFuVQ/QAM2AuoaVtRBkrlVfYGCICAlmTEpg0wWp0XntpBVBznjFUlduMQKIURqElXfstX1&#10;PJmErzYTXtncYtcPNO2COkSM1uBTUEyQgqoJjBFNCE5ATOaEUfVNfljF2CLMppRnUOY4sw9pXOEj&#10;osKUHrWGL8u2BqQaoMoSrB/diupEAbecsbr2CSO4qOuZPp8B0aq9MeW0gz9+5rmUQilMloGUR7s/&#10;lZucfJGYdOV51O9/EyAVKRAJ0egAO3X9zECqIohVcmAwsKgsD0YVb4aOHz54wDsPZxzJiN45klMl&#10;dUq6SIhozHxyapjyRkXdRMY0pVnIK9S6WCEZRA2FAI43KdxoBlU5CaToi53ctzo6E33+pnrgARsD&#10;IytMLNgwYEPAhIE4eIZ+0FIPorzJhqu4uLXJs+fP88Klc1w/c4o9B252wCj2OFYp9JBiGZccX5dj&#10;2I1yFsZYtaJHo6qWShhMIjjB1hXRVvhYsYgVndvA7JxjevEq40vnGZ89jd2eapypq4k4glT01Bwk&#10;+PR+ywe3H/Dx/QfcOZyx32ukjnUNztYYY6msZdSMmIxqJqOacdOwUdc0TuP7G4Eq64ebOLBJYM9E&#10;dl1kGhe0dz+jvfUJs5sfMrv1KVPvcd2CZhhoQsJ4TxxUGlNn/0TwXsMIY4QYVKUQkzq2qisyJK2H&#10;JAm87zTM1OoCH7wuajm4l9YPWgdMUBVFSvRJaINhXyxvHcz4448/5acP9nk4mrBoGoJzuYrqyj0t&#10;iVEpQsiGKJ07atyMyiiobJGpR1MeKmIVPbNOOdW26vPrLApkrNaQahLOBza6nnPe87xYvrK3xwWB&#10;6dAz9p7Kq1eGJMWLUtTRWkNI6idc3GrLfE6F3kOm/aR9QlKA0mMUSIPkFHwZGyQn28ki7PH2OCDN&#10;C8d6075UjhyO60gfBaQpaYlxzWuQtJOM1mOLSWuZfXFk04n2KKAkP/wx8DwBpJKB9NFtdaNyxMpR&#10;XPeoymFFhIWLUyAVTVNXOebjMR/2A+8tOm5HYTGeMq8aeqf5RQdX4a1ufWXpneCtZskJpRJnzoUp&#10;GWDU3Zo8LYyu2qxZIk9u+dkKd7r+1ksg/dy+deLPxATZaKD8MJIIwdP2HfO+47DvmHnPAqE1jt7W&#10;asjAMBsi949mfHb3LoeLBaZ2NKOGunZYZ4gh5KQrOWy26EGzVTeHNOmzGS3SJ9bS+0C0jlQpN9+b&#10;ms6N2I+OdjTFnbvM9vUXOP38C9SXLmG2tol1g7cVqRox2IYFjjtd4u27h3zvF5/yow8+4b0797kz&#10;9+wPhsNBOOwi+3PPw1nH/mHLw6MF+7MF+7OWg0XHwbzn4bznoIvMfWIREotgWPjErPN0CUwzItWO&#10;ye4uk50tbF3TD55F2xKCisorlZOuIVpbSSd5iZIz2YPk2ChJhkij3gZ6bpmzSfMEZN/j4BwdQjQ1&#10;yTZEVxGMoY1RjaZVQ6hHtNZx5+iIWYJBtM9LQMQxQ40UaaxsWvJl9b28WaG1THGiKKr7cz7eHPkH&#10;GaWUsQSfckYvvYZFfZJTijS1o2mcArdkbj7TqKDJgIq7VsxzVT0Rin5To9nMmlsXhTGR1fNqPysO&#10;CWvz7bE4Ut6z9JHkxCd5jq1t5dBybx3hfPry+ifAd8ncZYYjBw8ob18SO3/JyKZyk8+9TGEl134r&#10;rgtf/PIKjuU4yBxgds9B+2RV4Cuz1ghLYolGGKyjrRoW4ylvz+d80HY8tBVtM6E1juAqknWaGMRa&#10;QgbOYCHYrJcxWuYXo5xGzDomnR2SRajiML16t6XVvmzloR/Rlv2Qu7fE1RfihxLWRk7wq5ZgsthJ&#10;5o6jaMG3YCuCrdUB3Y6ItgZTk6yWJ2lD4M7DB9y+f5dA5NTpPTYmE0Q0kbekiLVuSRhQ9EA5Dl/y&#10;/hz7HsRAMyJVG/R2xEG0PIwV+9WE6ZPXufK1r7P57POwu6vRM1YIxtEFQ3A1gxgeBHjzxiH/9vs/&#10;4Y2PP+PG0ZxZsnTSsIiWWRc5OOo4OGw5POo4PJrzYP+QO3cfcPPWPW7cusuNm/f47PZDbt075M6D&#10;OfcPWg5mLbOu52DRMusH2hh4cHjIaDJhvL3NaHeH6XSLew8e6oIQlYJsNjRZjMbhR08aBs0jkPFF&#10;jskJebwEhIgfeqzVUFBBfYCDaDrEhQhzEeJog0FGzIPjKMBcEq0RYt0w5Cqovhlxv22513Z0KWkC&#10;66W0sOI+y5Co29FawmJ0nui2NmcK6OYXKdpSBdGcbEWy9V7QNw3q0VCMWwkIYaAbOsYbI0aTZlnd&#10;1KJ/XcYXTZaX502e1ZIXqJRWS0KZR0swk8JZ67xb/kuSU0hqnz+uqavgyb2f23GifTkgLXNbgVQH&#10;IZnCAavB9tcDpCduyolX+Pzxq1aIc20HFC4td24JAy3Ppoeos2+0jr6qOaobHtQVbx4c8MngmVcN&#10;C7HKDRUQNeoLGTU9ItFkJ34DYot+WOPZJapuykouLlbWnpizqC+V/KXP8juvcQv6Hide70Qflnda&#10;dUN+JoXavN6peBeVWcgF4Jz6wqLVMn0SYlSBLTqnZXed+oMuupb9hw/o2jkXL1xgVNfU1lHZvGIb&#10;C0lFolRA1GoZCE0k7UjWMhjHETXDeJNFPeVmb3hoxlx97etcfv1rNBevEEYjFknoREiuJrma3lgW&#10;SZgBn+73vPHhbX7wwafc7QJdqlgMwsFi4GA+0HeRrvUEDzHAfLFgseg5OlpweKjb/uGcB/sz7j04&#10;4M79fe7cf8jtO/e4c+8BXfBEERZdR9cuMM4w3ZgwmUwwTc3e6TPMjmbMZrNlMEAcPLVR7pwYqayW&#10;TFkOUNbpHJtkorpA1zTEmNVGrsa7itYY/GTCsDFh7moeBHj35gM+uLvPZ7MZd33HzBh6V9FaRz8a&#10;kza36OuGT+4/4GgImnfWiLqZFbW5UeOSMh+SyxDn8hsUMV03m6e90k6BClmJrEl9l1VZoBU4k9Gz&#10;TS5uqHNFaTCmQJDEfDGjH3om44bpxgQkMQyeEBIWTXo+xKjlsk2VS7to9QiUKVawz5F1y8fKTIKC&#10;oWSxPDMqSwDLxz+irYPhqj1q33pbB9KTUvNxXBLJi4OQ/6pvs0rPBvtPTp35X5fg8bcE0vX960eU&#10;/Snre9bbo4H05NfyklnPI7m0hxj6nM1mv2l4v215++iQ2ynSVhVd0ugOydEiSXJst1EdU9HeqEI/&#10;LfNSVqD5NFOgyoW/aqNgmoK6+Zp1sYGVEak8/vK5y+vkd1rfV15TVRdK+LqdAOi1iaw5HzXqJ6KO&#10;wSJWxXIKFwE+RbqhR6whxMDR0Yyjwzlbm1NO7+4yrpu8IKgvrL4UYCziKnCOJI4oFo/QIgzjKWnn&#10;LDcGy88fzLnvJlz75m9y5vmXsafO0tdjelfnqp4VLZZOlFvYj3BzH969ecSbn9zl3Vv3uTfvWXSR&#10;ro+0i4F+MRD6QD/v6RYd3aKjXbT4IeSSvxpVFCIMHvohsmh72kVP9IG269VnNAX6bk4/O+TcqV3O&#10;7mwxqSvllWrHxs4uGGF+eETXdoxdA8ET/ABJATLlPhHt+OW2FJszHXvvMa6GqqE3jr5qaJsRR/WI&#10;Dw9n/OW77/Gffvpz3vj4Fm/eusvbd+/w9r07vH33Du/de8Ansxl3fORADHMxfHTvPrPgdSEsfpOK&#10;PpkGVL2lEkwOi5QCmii3uQRV/VyAX4FKwZU1HWGSLJmZnFM0AWI0GEZZcc1XLNB77WNXVVSuwuWw&#10;YGOc6gsDeExeRLUQpBil16KGSFELN5apn1ToW9LucZuEslDL5CWPaetAurLFfMEJecImyrw6fqw+&#10;wdr3TA+JYkvQpQrUAK4cKdnd6W8BpCf3fe4hHvP9c0CK0qz6iWYQyTsLxEgRb42jtxWzuuZeZfnp&#10;vbt87Hv2rShXgIrqRhWbqrwuvF4q3GXABi29YZO6CNUpMQqRJkQthZGzA9kUswijYq+suT0poK51&#10;2/Kxc5/l/wkrYETWRUc9P79qflOlMlHpPk9mJSwtX1EumuPjMxHFFAgpINlmOHjPMAz0fc/8cMaF&#10;M2fYnU5prNE8ohknsALOKYgaS8ASjNWclfWEtHOaz7zjZ3cPuEnFmZde4+rr36A6fY6+bmhNLldh&#10;hKMofPZgxtsf3+InH97gz3/4Lm9+cId9b/DNBjf2Z9x+cMjRwZxu3uMXA93hnG62oJ+39IuWoeu1&#10;vLNk8U4sxlSYkseTnLRGcrINZ0gE+n5OHFq2G8dzT13m3M4GdV78khHc1iajyQYpQTubE/phOYZI&#10;zjBVaFTUyKPjuqZjy+KdGKtSkXG0tqKtR8zHE3526w5/9s4v+MGHn/D23fvc6iJ3Y+JBitwPnjtd&#10;x635gttdx61Fy82DGfcXC+7PWwY0X2mQnEqwPE4GHw2hzPpsYaVDXQMbBYKVOFyAqWyrphdX531d&#10;pMmk5rNhSySrtjLQ9TEy7zoWXY+4mmq8gWnGeFMx2IrUjBiqmtaqT3Z06iOszIcmETKp9Lc+xRJA&#10;s6FJ9RcKvvpAaTUmj2i/KkeaMoBry/dYNlniUjlk1dcsk1QvgfTXpiP9FYF0fd9JINX7q+J6CaT5&#10;2AKkFN2Nq2iriv3KcYPEj2/f5raBo0o5IeVEdRBUHb4SL2yCKmrBuFFIjGJikmASE2Mf2PSJrQgb&#10;IVL3HtMPmJSoslUh5efQ58nPvXyn4x2wfH9ZIa2UVTDTh0jhgspBKROHnqCDvtLUJSmDX45Rm6LC&#10;a1BHbWGZi1MEUgzcv3PI+Z0tzu/tsjUaYUJYZjRSILWaVlAMQRzBNoTRJsN0h7vS8KfvfswnXjj7&#10;0ms8++3v4E6dpa8qeqtc6/3DgfduPOSNtz/iu3/9Jn/2g5/yJz94kz/+/l/zwa37jPbOcOaJayyC&#10;8PDhIYf3H9LuH9Ifzmn392kPD+nnC4a+xQ9DLg+iQKrZlLR+leqsE86oWxQxMhpVCAO+PaROA68+&#10;c40XnzrP7sRho4qJxSpkNzaZTLdI3jM7PAIRLUGcJ8iKa1PRbTmt8hglMQqkdUNnhIV1LOoRB9bx&#10;zoN9/tPP3uJ7733Ip23PvB6zqEcMozFxNCKNGryraa1lhvCw7bizf8Rh2+viX3INiKJeoRWD6gxB&#10;+wNU9I+muOUUSM30U/R6WfzUV9DzFKKMputb0l3+LRuJVH7Lus+C0cbSp8Rh17LfdixE6Kua1lUc&#10;ieFAhENreWAiDyVwZKAToU8xGziNYk3MUYHLCZHBUCdSfr48v5YtT95HtF8FSJdXWP58/LhH4ZX5&#10;XM2m7M6FYpH9p6f/9kC6jhPFyHT895N71q61diMRtYRqAggVQaRwEnmFyshIMobBOhZVxT0rfNC3&#10;vHP0kAfWMHfqVO8k+6OivmwxRRBDhaGJMBpg4oUtD9OQ2Emwi7CHcM44ztqKU1i2EEZR47xTUKuj&#10;itVZvM9vLOUdCsCWvli+64ljyqvnmOqkK8dSnGJp8MpnJ1He1WQ3JcmElWO8kYSYiANcjFrnh4R1&#10;DkQIg8elxKSyXDp9hrM725g4aLlkk0hWwwq9WLyxKp6NN0lbp9hvtviPb73Pf3jrPc6+8jrf/u/+&#10;B0YXLnCE4chD6+HuQcsPf/Y+/8e//Pf87//8X/Pv/+z7vPXBp9w+WHAUDJ111Ns77Jw5z6m9s4hP&#10;tA/2Obh9h9ndu/jDI+JiwdAu8N2Coe/wUUXuQp8a9JNgGDTKKXokJarKYkzApoE69ZzZrPnD3/o6&#10;l05N1GXM5JwFVrO/IwY73mBjus1i0fLw4JAhQVWP9F4FjJYTLxt+RNP5iVXXuU4SfdPQjSccmIoP&#10;jmb8f/70u/zkxm3uR8ORqVnUDQsj9K7Ei1uSc6RmRKwavDiiOFw9gqQgulTVFNCLxZCk4jHkvAnF&#10;53KZvS+rATJw6mTPC3CeO5L02hojn/WsmeT0JI1uUz91DTW2EQR1gQvW4uuahTXcG3puLTpudT03&#10;/cBnXcv7s0M+9QvupJ67vuVgaJkNHbZyNFWVJUFVTJQ5oORe5snxf8u2xnGfbF8WSFcguuLWTx6n&#10;85NjXKmURQkyt1wyVWm//no40vxVz/18+9zx69fKXVC+Z8E17y8p1bKrgQEyd5KMpUNoa8d9A7+Y&#10;7XPLdzxALaIYjUUOQVfViAKXS1onaBJgY4hMB8+W92wPA09sTHju1B4vnTnDS2fO8PT2Nk9u73Bt&#10;d4/LO7tsNjXGD/ih13IfJuHKyinFLUI/J1ESKG/Jmkgl+fg8DvpuSy+10leZjAR148j9kySHaMaV&#10;jksHMw98dmXD52gYpxVNk4+a5q3rGRN59uoVrp4/i/G95ivIqB+MwRvLYCpis4HZPMVitM3P7h7x&#10;//i3f8L0yWf5yu//Q04/8wJ3h8BDHznqPDfvHvDn33uD/+2f/X/50U9/wd2DBdE2pHrCYBymGROw&#10;NJNNTu2dYW97k83RGD+b8+DGDQ5v3ICuJQUPfQ/ea+el7JeZHeOtRCwekzps6nEMVCZgUk/yc2rT&#10;ceXsFt94+RleuX6Z7ZFR1UVKSAoKUNYRoxJUMoZ33vuAd95/H1c1nDl9Ft/3pFwV05RBongziI6H&#10;MSTnGIxlbgwzV/PRbM6//Mvv8tatuxwYFfMXtiY2I2RUYesasRafEh7RHLfWkkTzrYYkqqYhSz15&#10;8pa5WCzYRexNGShVksmL8HKuKQQv6ascpwaCFbe3BDLtbA2uUa8Bfe21dJEiDKLuhoO19KIqtFYM&#10;B95zd9Fyd7Hg/tBzqzvis6N97s6PeDhf0HU9o2rEtBnrQh9yiPfqAfIzrABUsoZ0+T5fEkiXjEpx&#10;4VvbyvxcDquesTx3ef5x/YfO6eV9VGVYnm4JpClG4pfwI2VFUo/dvqhJzgm6HPdjv+XBWuvElKOY&#10;VGeix6vbhupIO2tYVI67KfD+0UPuDC2HAsFVWnArWiQqGJtcB6lJ4LqWqfds+oHdGLg6qnnp1A4v&#10;7mzzVFNzMSXOhIE979nygWmMTCWy5xxnNsZMRxZCxzCfaX0fjBYcE4iSxZeUu12K2KUgqINY3lxr&#10;P+lg5A5UY2VeSHIdnBQxIiSTCAxrohw5XFA5C4o7TMoTx1X0WZcqMWL6Huc92xZefOoKT5w7jY0D&#10;1uT4fOcQU9Fj8fWYtLFDu7HDj2/u87/9+z/nrz+9y0u/8wc88/XfgO1dHgyeh4uBLgo//fl7/Lv/&#10;6y/42Zvv0/UwRL2/qZv8UgY/JI2d94HpZMKkrji8d5ebH7zP/s1Ptdre0OFqx3g8xlnL0PcQeoLv&#10;GY0sT127wO/+9td5/vpFnn3yLNevnuLa+W0untvi8plNnr50ileuX+Erz17j4u6ExmpFZ4MuVsso&#10;n6TP1A6J7//0J/zr//Afefe996ldxaXzFwhdq5JR5vxVfbiidK0pVBGsYWhqPjjY509+/hZ/8c67&#10;3BoSi6rBV5qEJADWrkYdrOYWEK3VlbJ0kyhqSs1WFs0SQfNfnTv6UeeSvln2JV1ziTIU6SZHCIqq&#10;inTuqWVeAwvynCxvlqUhzaWgk1REn2HIyV+iKVnEtN5YQPAYvOj3wVoV541RHXteKLbGE7brEVUI&#10;1ClhYwDR6rtkpqlkHVaYkryK5KQ+BQSWk2W1rRaQVXs0l6pNZ2c23InebbV4FfDL1y73KeCVn0Ol&#10;RWX9FEjDyhq9nOaPAVJlCo8/YBmIX9bWTzt5vKxdt/w/mhIOp5yqSSpmmFxuIVQVfe3YJ3KrW3Cv&#10;bZkndXQ2uYiXOi+J5ln0nnFMTPzA9tBzToSntzb4ytnTPDlquCRwehjY7jo22gWTvqPpe6qhp/ED&#10;Gwm2Kst0ZJlUWo5BhojvPQOos7oRfPIa9bJcLVbAB2SCkcx/rzow5mFLaS3RcR4VH6OG3eVCfXrV&#10;FYchqq2HDMwx+9b1gazOSFR+wPmBUyPLy09d5crZU9gwUBntH2OsJiOWhqGZ4rdO8bObD/mX3/0x&#10;//En79JNdnj9d/+QU9ee4jDCQe9JVc3tuw/5i7/8Pt/93o/o5gPNeErK7lqIekWQIv28Z3F4xNHD&#10;hxw+vMd8/yE3PvqA2598xOLhffA9440JX/3613j99dfYnE757MYNku9BInu7m7z60nX+8Hdf49lr&#10;p7h+ZY+nLp/i2qXTPH31DE9dPsvTl8/z9OWzXDyzxUaVrW2ii7hye2WR1oqSsy7y/Z/9lP/0F3/O&#10;u+++jx8CZ06d5vT2FhKDcqZGSCkQEhhrcaZCxOJF8M5xAPzwow/59z9+g49nHW0zpncNQ9Gj5jLH&#10;ZXFU1yD1OllN0txX+VmX+s78s07HzFXlpmSj4y5ksX8p1SVFSqNh1omk8fD5uJIyMeX7qb+y0l4s&#10;SVjy7ZcLvQXjLGLWfUxz5i7RTP/BGgYRXUCy+iPl1IA7zYiduqaJUWt2xaDLm5Q7WYXPrBfWtgLR&#10;FVgW3ddqO8FA5vbInWst92rhVsu11vYX0BLJEskasKYifSoMf4n7/WduGqlRVtasd03q86b6U+VM&#10;HVCnxNQYzo7HbIuwMXiarqMaOpzvsaHHxh43tFTtnEk350wKXLaG5zcnvHZqlxc2NjjnA1uzOdOj&#10;GRvzBZO2Y9S2jLqWSdey2bZsLmZsHx1yqQ+8NNrg63unud6MORthc/A0fsAWnV52cF7Xsq2aJnzI&#10;sSCA+gTaJEhIKpZnPVKKqo8NUTNQKRiQs8rrJkXMz64/MUePaOLr7K2Ry4dYA01T45xFsn8iYhDr&#10;GJKhjRZfTQjjbT457Ph3P/gp//77P+FBtDRnLlBtn6ITy1HXM4RIFOFnb77Fj3/8Y7qHD2hGNZsb&#10;Ixon1Hi2Gsu1i2d46cmrPHn+FJs28fDTj/nRH/8xf/5v/g1v/vAHPLh7SxOSOOHFl1/k7/+DP+CP&#10;/vF/wze/9XWm0xEImBSY1JZT2xuc3nRc2Ku4dGaDqxd2uH71DC88dZ4Xn77IM1fPce7UJqNaRbGQ&#10;wKfEkBffZLXWUsks1jth4Rx+usU9LD/46Ab/5od/zf0o+PGEWNXZ2VuNL+IMUjtCZemt0NcVNw4P&#10;+Pknn/He7SN6VyHViCiWIarfr3EuqwSUMysLnbbMBZUcsTkYowCnUotkeNTMC1HUEKXHLKF47YzS&#10;8lyJmiSZxIpRyuCYltyq0mnKobAmCDZmn9J8njVO0yXaUgE1c9LG4a1hYeDIJI4MzJ1l4RxHRphX&#10;hiNJPIwDh8kz5LwDpTRyeZaIBjTAGtex9qzafr1gtQJQVvM0LzJf2PIDlbOzaJ9DRHVK60VOzv3c&#10;ZHnztX2/9K7lnNVFT55Srivqf5zhZUUkJZWYiBYVSCI6SUjquuEs83aBj5mzTokUB5LvsWmgSj1j&#10;37Ptey5Zw8u7u7y6t8cV66gePGDa9UyGQBMCLmrWc4laBqOUGW5Soo6Jqg80A2xIxdjUVFVD6z2H&#10;/YIuBUzjcE0NJvu0SX7DsqLlJAkqainXZCKMnEWGQeu8oyJliIkhJExdIc6qD142Opi0lvw2BRID&#10;SQKCpl6LKfvrxQC9LixjiVze2eLVZ57i6tnTuOCprGBtRZ8Mcyq6ZotussO/+u4b/Ovv/5T39lvS&#10;zll2rz7FV779bc5evkw1GVM3Nbdufsa//lf/J++/9RYbGxOuP3GFc6d3SH7B1qTi1Ree5R/8wd/j&#10;d779Ta5fucTICPP9Bxzcf8jizh362QxSohmPuHj1Kv/df//f8+zzT9OMDbOF570P36PvWkiRM7u7&#10;PP/0NZ554gI2CqGHpMwqSV2Cl/RDUk1BkpU7U8g8zxCSJh+2wiJE3vroA37xwYfsH6rz/53bd9jb&#10;HHHx7C6bTUVqWyoRcgkloiR6gb6u6ccNf/Xeu/zpz9/lw4MFaTQBOyKkbNV1BuNySCkqChYdp34t&#10;Inpe8JZzJRuVRPPT5lmwshdIEb3zscu5nblR9DfJ0opKLMrx6YGJgKZvFMl5F3IAijMOk7S+fZUs&#10;NlksZpm7mhyNWFzPxKjPyEBkkKgJwC14dGE3kpBhYArsVRW7dUXlPVXUPPppKdEW41qZMoVbLV5B&#10;5dk/3x69+5E7YXn91bcVpulfoeDa2m/574oj1bFaifZ/x0C6Ov5LAOlyT7FkQxINYzt2FdFY8bKA&#10;NeOGrekmO9Mp48ph/IB0LXXosd2C0dCyGwOXreO1ixd4cXubszEyOTpicwhskRREgxplTKHFwv2m&#10;SJUSLkIdoPIJExJNM2KysUFHYL+d08YBqoo29PiUsgM9+a92+upNtLdtQB3/Y8L2LaNsdSeGnACi&#10;TI/MVWRuQdQdgRS1/lFS0s2qLclUDyEnPB5Lwg09L1+7yqtPP8X57SkSOkzSBMqx3iBOdtiXhh99&#10;dJt/8Rc/4q3bB3TjHapTFzh77Sm++u1vc/r8HmINQ+j5yz//E37wZ3+Gi4HvfPs3+J//p/+R3/zm&#10;17h6+RyvvfIC3/mtb/Lyi9fYmW5w7dJpXnruOlfOX+HhvQfcvHmHejTm+Zde5O/9/u/zu3/w+5y5&#10;cJ4+aaTT0XzGbNEyGjfsbG9x+eJ5rl+7ytnTpxVwYrbvFbdSlU6JAYaQ6L2K49FoNBuIjmUWtyNa&#10;huOw7/jrH/+UG7fvE6Nl6Dru3f2MS+fPcn53mzpGTPC4ypBI+BjxIsTxiL4Z8b13fsEbH3/KIQZf&#10;jYlSAU45UWeIKWYfygynosBe5pqUGHU0bbM+aaGOYzohyFyriu7L5XhJrIWzXF07uzglgySNBtSm&#10;enGD19ItMVIndIspl9hOumW7xEpnKZodKxunEspRx8xlKnetfZWiBrs4PzCOkd2q5tzGBtXQUceo&#10;uVSXT6Ux+eX9WXqzyBeCKH8DIAX9WUSNUsd2njhzHe/0PvrEx4D0f9lbS1qyHLz/ckBKiTM3OYt7&#10;+S6lLyWvxuRSF5kIQ2SEsN2MubC1zdWdPc6PxkyGgT0jnDGGi5Xjxd1dntvcYm8YmCzmbPQ9o76n&#10;SWC1GM9KR5I5Y0PWWUaU4MRQZZ2XNWCdJVkY8Mz6li5F+hiUfbE5YUMB0TLiOVTORaFKSas2es/F&#10;zU0ubG3SpEg/m0NMmuU/JILPdWyyyCU5uW/KIXzq96cJp0kQo1a5FK+BBmMSkxT5vW9+jeeuXmTq&#10;hCppApM+GXw1oh9t8Vkr/B//6Xv88OO7PJQR/cYOcWObnUuX+No3X+fSlU2MTdy9eYv/9z/7f3L3&#10;5g1+8xvf4H/8v/23vPz8Nc6ennL10h5PXDnHmVM7jBvDqBYqK2w0FVvTLep6yocff8q160/zrd/6&#10;TZ5/+SWarU26GFkET5ci4hynTp3mypXLPHntCa5ducLp03s4q0mV+97T9p5527EYBrrB0w+BdgjM&#10;u4F5N9CFoJyosdRWx1LHTrmoQCJYx/d/9BM+/vQuPjl8iDy4f5dK4MLOLhf3TjEs5hiTlIO0Bupa&#10;czzUNT/56BPe/OwmdztPdGOMGWFtpQHoToejZJEH5UbFZLXVUvoiK3v0iwrySmNLcFzqUJeWosx8&#10;LFm6JdAJqGtTzHpRrLrr5TlmUsDGgTp6mhAZx0jjA7X3ugXNY+sGjwxaccGAJrrJvria3zx7mxpR&#10;lylyspIiLUXNNFYlDW7Zto7z0ymjrqfJ0p5E7YMViObxUS5GZ2NW9z2u/U2B9MQHvXue28s9hRPV&#10;QVqOVjE+Zo701N8pkB4/9pcDaULFlqXtZGmhLk+36rSUItYYKgR8YCyWEbApwq6tOFXVnHIVlzYm&#10;PLE15cnpFlebMWfEMO0GJv3AKCTlOKJmsllqr/JkE1RHZPMmKcfaJ5XQkgS1cNYOL8JB23IUgyrZ&#10;XZXTpxkV58s75fcwKdcPj1oddCNFXr58iWtn9pgI9LMjFrM5GM0YT7bMFqkOUBBF9VxLBNUpRgwx&#10;12wPmL5nFCIvPnGJ3//WV7m0u4WLA5UkcEbdncZbPGTEjz66y7/4sx/y8TzQjbbx4y1CM+Hc1St8&#10;9euvcOHCFAvM949456c/5uqFi/z93/t7fPsbr7E5ESoH40mlDvJG8D7reoMQIxjjGE12MPWIp55/&#10;jqtPPUk93WDmB4J19EktxMY5JpMNtje32N7eZjqdYK1l8F5j6b0mgW6HgUU/0PYDvY/0IWly6Kjc&#10;Y8gScGWFygim1FYiEUTzFrz59gd8euM+s4VnGAK+XzA72Of0xibPXLxElSIpDhgLttLorw4YmjE/&#10;+eBj3vz0Bvd7D9WEyo5yFFUiScjqFeVIC1cpWr1laRhSCSgPauGU8vguOc8CpGWcT0yi9Smr89hk&#10;v9Mc+plzVtiota5GfmAjeKY+sBkiO0nYM4Zd49gWYZp04W1SxIRAKukGE1nayTS9uunSYKUYqBKA&#10;iZrf1A2eTSOc3dhgI+h1XQZTk8guA6qoEJRhWuqL1+b/o9qvE0gptyt7vhyQ/t1xpCeP+9JAmt0+&#10;tAPXkjEUHRL6VianPjNJc0eOjMUOA7JosV2ngzYec6apuTAecaEZMR0Co25g7CNN1EJ7ToyWBkaz&#10;1Bdiz7dH8uCWAY4px+xb0ez8koiVFlg76Hv2Q8A7R7COYDQZr1o3FeAKSGt0lYLoKHh2DHzlygWu&#10;7kzZriwy9BwdHbDoh2wBX1Gtcuo57LXozHJPKueriXZtSrg4YLqWU82If/Q73+a1p6+xVRlsGDTz&#10;jzGEakzaOsNHh55//b2f8oMPbrBPgx9tEqoR0oy5/OQ1vvr6S5w/vUEtwsRYdjenfOMrr/Ly88+w&#10;uz1ajmvbw6KLLLqBRTvQdmo0G6KwGCDaitMXr7B9+jTRWmbDQJcSph6pmkEHX7nqEEm5zHGMEZ+g&#10;HQb6KFoPKuuRex/UwFOSuGCWXFOKKp5OKocWJFZDHGJJxvHRJ7d594Ob3Lr9EHIthqOHD5hax5XT&#10;Zzi7u4MPLdZEjFX+rCeRxhPeePd93vrkBodBSLamsjWSICUtzuiMUR1lGXuTtGjjarRW88Eo6isT&#10;UcZ1TQEMCqrljHzZ1Zf13Stx2BS1RvS4ODAOnk0fOB0TZyJcEMfVZsSTG1OujieccxVnnOV0rTrN&#10;SUrYXqsLpOBzBQ2LcTZLRJGUPWokkiUnfR2TIlUC6wfGkjg1GrHjLKOQcmi2HpeKxX7NoyBm9d5/&#10;biA9JuyfAFIpI/ZfO5CS9aGSubayYpUqopK5O1BjjoacgYmacGRkLGMRmuCp+lywazbHzOZsRMEO&#10;HumHXHdJWXljsyVUiqy1ItZ8V806Tq6m6RKDCXghl761dAkOg+duN2heSWsIzjIsrb7KWYuIcrgh&#10;UYWACwMjBs42luu7U87Ult3asjWusJJ4sL9P23VLYi26Pc0dsAJTUrHOamIIUqROHtu37DjDV568&#10;wj/+ve9wZtzQpIDNNSY7DGG8TTfe4Ycf3eH/9R+/x+0ewsaOll7GYiYTzl06x9defYEr56ZsVLA1&#10;qnnq6lWevHKe6WSEz/mPo4E+JB4ezbl17yEPD1v6ZAniaKNhPiTmXliExNxHFj4yYJCqZtYOYBzO&#10;VgiCMw7vAyF4FRjEIs7RhUSXhCFvSQxDgCEIQxT8ciA1JLEko5k4x7hyuOxvjljECB9+dp8fvfE2&#10;H3x0k83pDmHoSb2HwbNROa4/cRXN3hCUowWiNaTRiLc+/Ij3b95mFhIBizVm6ZfhzIqWk4iKqjkA&#10;oojyy99NnqD50WMR49MKRDOeZKrMcyDvK+52ZQ5LXlCFLMqnQB094zCwHQPnEZ5wFU/amucnU16c&#10;bnN9Y4Or4xEXqopLTc3l8Zjz4xGnRg3bVYUZBnzbKV4Yg9hqtVilpEX58ioveZLaqHXYbPCMUmTL&#10;Ws5PNmh8xPmg9cRyj5RRk/yuxU7CkpF5dFsB6foVHt8Syu1L1pEqOKK9trTVlD7P39b6nvXIpqX7&#10;03+lzeTQNJML363E6/wZjQs2JGpnibkSZOUDdT/gFj3jrmNj6Jn6wIZPND4wjjBxNY2ts5+ppfdR&#10;XQ7XONGEolYKiRgSMWo2bdVzasIMi6ciYqPPlSsFgsc6h1irnJVk630empgBUCdHJPkWm3p2pw1b&#10;NrEZOrbTwNWtMd965hpP726xnQbqxQzXL6BfgG/xoWNIAyEGog9a1dJHxEdshFFCfUf7nmtndvnO&#10;117l7HRMnTySBs2SV9WkeoTb2uOdm3f5s79+kw/uHbCwDb2rCaMxbEyIzvDgwT0ODh/iBy3HE4bI&#10;yEH0Gq1pBYyDzkM7ROZDZBEMPRWLaLl71HH3sOWgC8yGyGwIdBGCaG3wkAxN0yDkKq3JEnzEiMW5&#10;EYilGwJdEPpkGaSio2Y+GGZtZDEY+ugIyRGiYYiOPgjdkOgG6IOh84nOJ3yyBBx9hLmH8cYmWzt7&#10;2GrMbAgMZkwcbXPzqOfHH97g48OWVpwuLNaCRNWPx8D507vsTSf0R4dILFFRicoILhnEx0ynQfs9&#10;DUjSTGOS9DcAm+vAk/9vc916NXKuGUA/x6BkqWQ5rVcMi0E5QhsjjfdsDAO7PnAhwbXK8cLGlK/s&#10;7fJMPeLMomVy5y71jZts3LvD1sFDdg4PODOb80RIvLy5xas7uzw9GrE3eOr5DDefUw2D6vlRK79y&#10;35nWc3CIj7q0DAkO2wXBav2pWFy6TgCfJHLkE2QW5HG83d9JU6E0g+oj+vtks//k9Jn/lZNW+6QT&#10;/1EXWKH16kYn2+P2P4ojXR67dl0ya7+K0lCCtPmzlmUuz6JPnUy+ugDkWP1U/E5zAtuUdZy5/Kzq&#10;cXSfJlHI10z6DCaDdXkGK3ZpuZTsmxlSxOfckg+Bz9oFn4XIYeVonaW3msVn+ZyiHIcR1M0pDbjQ&#10;M5HAxbHj+dO77NjE2EQ2Gsd0MqYeTzg8POLg8JB+GAjRE8TjRR2nRcBIwvrsWRAiMvRUocO2R7zy&#10;1CX+4W99k9969QU28DRpwBKIKTGIwdcTDu2Uf/tXP+Nf/eWPudU77M5Z4niTZmebanPKQGSxOGRr&#10;WnPuzC5n9raxSbMuBZ9VMgJ9gsVAzi8aWAyGNjjmvdANQjskFkOk9YkhRmJKpDVJwxSRsIiFMQND&#10;VN1bSixF/0TWPWcOSBk3UdOKmNwv4IyhNpbKCuOqwjrlBb0I3kAHfHb3iDfe/IB3P/gMyWHIeE9q&#10;O1wMbG82XLtwlnEFErW0CJJIlWMRIx/fvst7H98BZ1WHisrmJtOTWrdVB6/Vb0MOuMh0u7Y4S0xU&#10;CSYimN4j3YBLQuUqxDqttSUoty1CWLJDqgZbTrOk9q4qRpqhZ8t7trqeJ6qa57Y2ub6xwfkAp1Nk&#10;0neM+o469NRRiyU2IVD7QBUCo6iufyNr2ahrnDHMZrP8XrkSS0xgLL7UqTJJvUmipxGoQ2CcIqea&#10;hic2t5n4SO1D1pOy1JEWP3LJXggxS4dGQ6Ae2dY50hIa+suBtxyxjlX6+dieJZ4pTi2VMVm0jwj2&#10;nz7W/enRQGrW9j3qd75g/+OAtHwvG2RdS+7QFaCudTLKXuuLoWBVLpAlIaFIREpdusplFUEBVcjr&#10;YREs8tWjfioRIEU/alj1jTFaSdBbQ1s33E+JDxcLbpA4tJbWWXwJcWU12noXrRDpgqcKPZsELk4a&#10;nj+9y54TJibROENdWbZ2dhiPRgTvOTo6YPAdXVSfUSPqnlKTsqU14IZOC5e5xIvXLvKH3/4av/nK&#10;C5zfHGGHObUoJ+RTYrA1abrHjz++xz//0x/xV+9+xrBxCrt7lrNPPs2lp57iwhNXuXDlCnuntjl3&#10;Zo+L586ys72rnFSuExSBIUEXYNbDw1nP4Tyw6IUuGNpBCMnio6EPkRCzdTcPj5AtcdmnVhc4deUC&#10;dQpVw8sqE0MiKxLLyKyNudKVHllZS20tlTWMRg5TqWqkSzALcPPegvc/u8dP3v6Ajz67jYhd+hA7&#10;QSuYDwuev3aFjUqW8f2gqh03GvHg6JCPbt4gJOhDAOty1Vp1gUsSsVa0KKsqsFU3HyH4BMlQuwon&#10;Qh2hGQIbPnJ2ssGl3dNUSVjMFwwxZY44m6mMBhggq8VHm+pEbdKItnHXs9v3XK1qXtja5KnRmHMJ&#10;dvxAM59TDx119FTZzU9doBJVdoGqotJrJUJdOerKYgQWizm999mbRnRxlJyQWiLOKJCPU6LpOzZj&#10;5OJowtXJJhshUnmPjZkfzVhQ5j6lZHiem18kQB8H0vzlsThUmnbWEiT1W/7/GlYtr7c8I2OPfo7p&#10;Cx3y/8sA6fJzPlRQ+URXmDXdR3FqJuueKC9WNGNZNaBH6A95kPQq2Qq6hAHW337VnVllJZSH0slc&#10;EldESQzOMW9q7sTEB/MFt1JiVlX0TgueqZ5qxelCcfYPVMFT9y27knhqb4dnd7bZqywjk6iMcsmT&#10;0Zhzp0+zNZkgwUP0DKEnhUFDPH1kFAMj72mGnimRi5sbvPLkFf6b3/4m33jxOmc2aqQ9pEoeh+qz&#10;enH01QS/cZp/8Wd/zX944xfcWAhm9wI7V5/klW9+i6dffIknnrnOiy+/zPVnn+bq1Uvs7u5SVTUx&#10;JXX9AvqgGaDaIXHUBg6OBmZtpB8EHytispAcMReNU0eZBOops7SnqJ63iKe6pZM+xOuUuuT2dXc5&#10;L6E1hkQSzlqqylE7i61Vepn7xMNF4NZ+xzsf3uLT2w/5+OY97jw4wPtI9AOVhaYyEHv6o32uXzrH&#10;qUnFRgW1UR/MQGI01kimw0XLnXsPOGo7BdKcoCQZLdWi0U2r97RkRWgSDAr2mgs3sBUTF5oRrz35&#10;FC9cfQI/X3D79i0WJKirXLlgzTUwGy8zpoJkIPWeuu/Y7jsuBnh5d49nNjY47T3j2YxNInaxoI6B&#10;qljRo2RXP/VXttk9SY1IylVXlWW6OWG2mLHoOi1NbC2dDxpGSsAmzxiY+MCkG5j2A2fFcnU85fJo&#10;zLgfcDkj2fFZp/+KfrSMtj7Fo1sB0uKv/cua9lHBn/Xrrj9J3nMCSJXuVjrSZWLn/+qAdHVYCSVf&#10;lQoRnTy6lU4rXa/qAMniv0uiE6scn482GUSzR/vqsXLHUKbj2gOpT1tUQ4EYRLTWUbSGtqqYVTU3&#10;fOC9oyPuGcu8qjXDeNJrqqEsq8uTuuDYFGiip+lazjrLq5cu8tT2DlOTqFBu06ActBPDub09nr58&#10;md2NERYPvqf2gU1gW4StBHsOrp/Z4zuvvcz/8Iff4ZXrV5gYT5zvY32LTT5b6i3ejemqLe6Fhn/2&#10;H77Hz24c0E1OMz57lVe//Ts89/rrnLt6la1Tp9g6tc25c2eYbm9Rj8aIU64oGtTIE6H1icNFYN56&#10;5otAP0BMDqggOYiGGJP6tooGESh3piIcOQRYB2TlKxnz39U4LqeajlTSsVRgVm4v5vONESpnqWuH&#10;qyx9gKMe7ux3fHL3IR/fecjNu/u0Xpi1UUuaHBwRYo+zCRFPHFoYWi7vTrlyepudkcGGhSZEySW6&#10;N7e2mU63+dlbbzP3PX2EgCFao9F3CN7n3LDG4ozqEo04XFVrcEnXUQ+ejeC5tjnl209f5xtPP8Wp&#10;0YgHd25z5+F94riiR8dPc1HkhaaoocosyhUe6sEzblvOxshXNnd5bmPKuZSY9hr+bIdBS1unuARO&#10;Ew0SnTrwL6Oq8nWT6oYrqwnTR6MRQxiYtQuGFPAYjBVcHGiGjlHXs9F27PjIBXE8Md7g2sYmZ8Vi&#10;5wuc95p0O7GUCXX+ZX/x5bcvBkjNz/vldZqwfrn141c4sdxzAkjhOJCmL45s+jyQStZj/rKHffxv&#10;vyKQ5p06jXLnZkZU8WmNIyncSAkxlSziLZeqFT+rK12CzJGWlZ21dHXr90d0pJOJeSJrmF80kKyl&#10;dY6DquYzH3j/8Ij71tJWlRaLy9yrBgmWpAxqxaxSpA6eie+5NB7xyuVLXBg3NH5AwoA1Qm2d6gcH&#10;1SVtNg1XL57n2Wev89L1p/nKs8/w1eee5evPPctvvvwif/83vskf/sbXef36E0xNgPYIE1oqlOOo&#10;jGhF0GQZ6g1m9SY/+OA2/+q7P+Wz1iA75xmfvcwrv/Gb7F64yHhrm2pcqwW6coQkzBcD84UnYok5&#10;VLfz0A9CSEY/e8FHS4yWmMzxkrdEUtbvrkhC9Z/kgIuU/QfV2TuPv+g4ryZcPi/70uotylmqRxQD&#10;zlZUVn1a+wRHbeDOwZwb9w+5fzAnmZqQHG0beLh/yN17dxAJpDgQw4BIYqt2bISB65fOcnarwQwz&#10;auNxAr4fQCzjqRqsPvjkIzofiCK0XY9zjqqpgYRJkdpYauMQr0lRbPazbGJgHDqe2Nnka9eu8tUr&#10;F9m1Boaee/fvcvdon0MSrSjdhVKaA/XWcFmvr0tRwoZI4wc2B8+T1YhvnD7HWR+ZzGeMupYmBmLf&#10;Ma5rNeKGiCDYqDKdgldRaum8sVbL8Ggu2MB0PMJZS7voePjwEGcF6TvGfmDLD2z1A1dHG7y4d5YX&#10;T53hyckmuxE2+o4ta2lImlO2TLWl5KmUkvU0JxDi802l0i/fSh9pW8cz/by0l5zAg187kH5Re/zv&#10;vxxIpQAhK8BMUsBPr6G6ssz2S5FlVtfVTcUF/UnFRZN0Ciaj6cBWolFxp1oH5aJzzS4rOetSQoEI&#10;awkGTdbgLAeu5tNu4IPDIw7ritYqyKwIIb9VynrAlLDJU4eBTT9waTzi+bNnOW0t46TJma0RKmMx&#10;CRqxVICLibE1TMcjdsZjzkwmXNzc5MreDld2tjg3HbFXGyZpQLoZJg1URCoSkl1UYrL0psJPtrkT&#10;a/75n/2Iv3zvBkfVFpsXn+LsE0+zdeYCfYrcuX+P9957n3ffeZuD/SMSlrYPHM4WLHrPELS29xBh&#10;8AnvE10f6IbE4JVT1VFXXkl5/ahRWMvBygCZCSCtJN6lNXpd+liujaAGqFIBIXOuKVux1TNCF7KU&#10;NMb+YNZy/3DB/VnLYTfQB8HaEX5I9J2nW7TMjg4Y+gXe95AjoaoYkMUhz14+x+VTm4xSi/UdJmjh&#10;PGss1lbs7u5gneP27Tvcu7uPEc1bOww9QsrVST0meBpr1FE9DNS+Z2oi18/s8tUnr/D8+VPsmoAs&#10;ZjibeDg75MbBPnf6VlVG1i3j7lUdUqQxbTElqhioFgvOiOG56RbPjcZsLVrGfccoBirUtUrr0aec&#10;v8FoqGah1zw/EyDZI1pywqAKqJIwMo4awXaekY+cto4r4xFPTac8u7vHS7tneGK0wflk2Q2JrRCo&#10;hw4zdJgYluqIjC5LKtH5lsX+JZg+AuAeA6RKNysudX1TeivuT6trL++Rr/D/v0C6tpUflhPuRCu3&#10;KZyocpir7/qsRbWp99bBWZ+kshwk5RyzIWrt+vpFSSlJqdNt8KKp89qq5oGxfNz1fDCbcdRUtM5q&#10;fPfy2ZUwU34A9SQYaELPNHgujRqeO3eWPWvZMILL5xWewIloXs0UkTAoMcdIkxIbImw6wxhP5VtM&#10;P0f6BRL7pSimrmJqWQ1iGaox7WiLj2aJ//3/+i43eofsXWL70pOcuvQEUjdE4MbNm7z95s/48O2f&#10;c7h/wGiyhasnmoMyJRJmmYE/xkRIhsEn9ecM4GOeCqILCCksM2OVfi/jm0QnxLFtKfJ9ngD0ynlR&#10;RT0plh1efHeTkEIi+EDXew4XHbNuoI3gxZKkIkUheE12k4JndnjA/v59/NCrBwCCCT0sjnjywimu&#10;7E3ZMhEztLgUqIyidoyR8XjEqdOnsSL0i0PaoxlD1xP7XkEjDsjQUoWBSUpUfcc4eM5NGl64eI7X&#10;n7rMs+d2OeOgbo+wocdUlv225dODAz5bzBnqmiC5Mm7SnlA6Ue4xZXVJHT31Ys7FquK5jU0uI0za&#10;llHw1CWTmhjC4NXFMFsUlsa8JXCo6kRQo58kqMRoDH6EylimrmK7qpkmuLK1yRObU65OJlyqx5wz&#10;jp0hsNENbPQD4xj0vZKWuTF5eukoLyfM8o/OPFkam5aYsYYz60C67nH0eCxakskjY+2hKO/XrnEC&#10;SBGQ9eJ3fxsg1c8rgFzte1T7ckC6Dnbl79q7LDd9fV0hdY+6OZ18nuW3Ap55ki1hqrhVZWv+kiNe&#10;bsW5WAnVyCp+PhhL19TcM4aP2paP5gtmo5qFM+qWUvBDsm9ARnAFUo8LPZvJc3k65vkL59h1lsao&#10;bywkjckWnRxGNLZfMleeovoHupiwYSD1c3WnSgMSB0hhWXCMrDuOYhkwhGbK/VTzk5v7fPfdT9h4&#10;4nnOXn+Z01ef4vS5i0y3t9jc3KJdzLn18Ufc+/BdZrM5W9un2d47y2S6hViHMYa6qbBGCCHS94EQ&#10;hYDFR9EcAUm58lhcgJYdq5wHeZxjKuOSB1yRtYzAMT2ZSiWrMTbZZUnBZLVopcSy5PLgg4aNYoi2&#10;IrlKfRvbAWKicgYjkfnhAbdv3iT2g3qJRKhSxAxzLu5OuLw74dTYUYVWQ2yDBgwUANuaTrly7hx7&#10;GxP62RF06k40YmCcPBtEdpywJ8Ipa7m2vcmrVy7xjaev8syZbXbF03QzxmHQEinG8bDt+WT/kI8O&#10;ZoR6TJBSSFm7Ko8yhTokRaoYGLctF1zNU5MNziUYdarmsWRmI79fyTaWgJClL5XWIpigkh9rgCc5&#10;30O+b2MdW6Oa7bri/HTCmbpiJ0UmbU+9aGnanvHgaWLE5vI21imXk4q/aM6Xuhx/8sstyeXznGj5&#10;fpIj/WVAKsf+p9LSEiRh6dt77J4ngVTl/789R7r6/dcHpGSwi2u5CoG8cikHoin1sqieLbxGWLO+&#10;60RTQsigU+ZkKSq2nJwKoDbrl0yxfub4Z0MJDMiAm0wWRbSQmjdCP6q5K8IHi5aP25bZqKGthGiz&#10;rq8kvsUsU6JpqrsBGzu2TeTa9gbPXTzHpoDxnpQCYsG6Cldp3EdKxRKt2cnJQphNQPSk2FE7cAZS&#10;GEgJmtGUlCxh0OzwthrReiGMp7z/cM4fv/UB9vwTvPBbf8AL3/ptnnj2Bc6dv8CFi5c4c+oUW5Mx&#10;3cE+H7/1Jn6xoJnucPrsRXZOnQFrFEhrhxGYzebcvnmH3kfE1qTsUzjkRDAqgCvnvy5maLDCigtS&#10;CUKUxyo1hYrVccUmZaIpEGuwaQ1Ii39pBgrJqfY0VNcSnSOIYfABQsJ3HYLqkGPf8/F7HzLMOyRo&#10;/46twYQ5W41wcW/C5VMT6tjjkkYjiGiBtOA9YT5nwxqunDrNM5cucWrkmKTA2emIJ/a2uLq9ydXt&#10;DZ47fYpvXX+a7zz/HK9dvsy5SpgMM+puzij21ARiCART8bCPfPjgiPfvHkIzVd10lolX861wHjon&#10;au8Z9wNnjOVS03C+clTdYlXiIyXwULsKkx0ngpT8FlmdZVSCMGiCZWO0dr0PCaxbZTiLgTR07Ixq&#10;xn6g7haM+p5xjIwj1DGqS1WKJAaCifg0ENTPEJN1s2VO5hdTzMmr7eNx5TiQrh/3+XMK3a0vxJkO&#10;1z4XHSnr13gUkGa6XQHpsmbTlwNSQdYe5NcHpLHMobXjlPUvYnvet7xU2aOfJSur15iZ9TlboHM5&#10;YEL2V01pGVdy/PqsKd1t/l2Bm5wNfGhG3JbEB92CT7sFi6ZWPVYupQuGmAEBCterzvi179hJkSc2&#10;N3nm3Fk2IlQx4Ixm2kkp67FSwFiDMYL3HrGiCXYziFYWKgcpDoQwIEaomoZ28MQkWOsQMXQxkpox&#10;+8nx5p193jsIvPidf8Dm5Wdgugv1GFfVhJCwxrDRjPDzOR+89y790YwuGDam2+zsbOPqmo3JiKYW&#10;Fm3HL955jz/9kz9nvuhx9Zi6mSDOqWuMQIxhyX2QuWztHzU0SdHQIMqdJNHsRcsBzJvoGJTJIIAE&#10;5a6Km8cyQXDhVsWAMdi6Up24Vde0oe/BD3z28Yfs37uDFaGxFe/+/BfMZ3MMhtqIOuH7BSPjuX5h&#10;jxcun8UsDmFoqUiQIj54KlG9pwkDxns2q5qnL13ktRee5WsvPMfrzzzFa9ef5GvXn+aVK5e4srXJ&#10;NjDpOybB44aWiajxKfoBjCG4hvuLnhsHc+60gcMYtARPoa88h0xZbDKT0YTAqOs4bYWLo4YzJMYx&#10;qIooRiRoSCdR9cpZzgWj+mbl+lP2NMxqg4gGUFiTq0CYnDcgalYt3+P8QB0TTYQ6JEzwGmtPTveY&#10;Qi7guMKQdSDVBVVzr3JMj/n4dpIjhcfhkO5Ly/wASnHrv8tjjE0Fl1RVtaoHFZdKh0zEX6alDHYq&#10;pOl2jMgpLj+fbwpYRUwux65thfATOcNS1tacuKCut+tbSXibKzSKJeFIyZHQmtoxL8CSr63O5OXa&#10;Rc+2ukN5nQhabC5bSGOelFJER2vVudt7+uCVC44h/65W65Qcgs3cVCwVbrLDszAyDY0ZI96SItis&#10;D5Xk1TCRfNaP6jNbo/XoTQiqd0NjyTVJhGCNAQs+enJPICkQkyciBGt5uBhYpJqti9cY756j2djC&#10;2EqJxSacA1KgqWp2NrbZmWwjXji6eYtfvPEj3vz+99m/cQPjddT6PnHn/hFv/eJDfvjGm/zFd7/P&#10;Gz/5CXfv3KGyjsq6nJVfcn/mWj0ZPQV9bwmaVFsjnDLYsq43XRG05PGUpHHqJWu8LKPQdJwiht5o&#10;0baQ6w0ZSTQGpk3N9nSDoW352V//mH/3f/4bvvvn3+No3kJaRUZZY6maCUedZ3/W4gNgNWN8Sqo7&#10;NCEifsAMHW5YUPuWSRrYtYnzjePKqOKJpuaJuuaitZw2iR0GNlPHJPaMYs8oJewQkSHhotOFJKYc&#10;UJCIwwyXucRo1DBXGJxUJntiGVYpVuhToB06MJpKj6TnaAkVCKlkW8v9lwRJWmXURItETS69Ujjl&#10;uSO6mZhy3ohE7aEKmmPXBDVi2aT0p5xytkVEMMFgQ75H0rpnxRMhiyWrSX8CY9a34zrOVdNIuEdv&#10;LBfYTEzrV8wRdOW4JbOXmbn188pxqyd4DPidbOWw0qHr8PPL2+c7YfWTgmLhF4uesgzd8WsU4MxR&#10;LqLXUkLQAc9CeuZsMgeaRYhCEkVVANnyW9QAy8VCCbO4mCwnseTqpmgRvmCgT54haOXLZR8lQ0gq&#10;0gvqIC2onCkpaORMhJqKxjSZcBVESBGix2SZVNBu0Kw7ykFLyLHaaJq6FJP2Xn62ECJWhAo1UiUC&#10;yQreWBYxwWjK7vmreDtiiJYQNdmJgpz2hIhhPNlgd3tPy6AcHnLnw/f5+Rs/4u033uDWJ58y2+8Z&#10;+oSYmmayhWsm3Ht4wNu/eJd3fvEORweHOhrGUFWO0ajGVS7r63OHRR19J7nKVlIuL1P28S33cPmp&#10;fFEXNiX2sixLtuDrBFUDmViLFU2G01jDuKm5eOECJlk+e+sXvPPTn9Mv2jKIKwBwNbPec7jo6YJm&#10;sxJj9R1ijpwLHgkDJmjor/MtsjjEHD3EHu1Tzw5pZjPqoyOq2Yy6X1DHnhpVE1RRE4abAAYHUavh&#10;VkZwkoh+jpOQPU9W9bvItFr6oszOaIWBRBuipnbMjI6kwm3FpUdM0tMg+5JqCj4LUf1JNRVkNuLl&#10;eaO6/pyrNyRsElWxFLcJdZ0oT5gfT7NhFZ9Vk68fjYa7Lj01PoctZUQftX3ZtkY/j+B0V99O3lt3&#10;ScqM+4n9ZrkjfxDWiPM/U1t/GclGkWP/iq5kuemDJj1h+dLrnKw6vOcY+2Wnafz1Cqzl2BAXGC1E&#10;pdfXFUgyR2gTx8A3kLTgHREf/Ynul6zF1AuK/i8DdtENQYWoFTTXENf45RWoJ8WZFbgnjT2XqJxQ&#10;iVfXOS+kaCDkiZAVzSIgpoQUamEyO54w3t4j2Io2BK3BlK+vxfb0fqONDc5fuoSta4gRf3TE7U8+&#10;4c033uCNv/orPnj7fWYHc3a293jllVd5+Stf4anr1xlPNnh4cMDde3fxQ49Biyx2i5bZ4RHtbKGp&#10;/nKlTgBniz44kFDHfUTDMXVb9oL2TeEyjslImtWqXCPlfAQIpBjUBSmPvTOCkHjqqSd5+unruMmU&#10;tGhh8CryRog+EQJ4hEUfmPUDffZQSMunyYtBighRsy2FAZvdfOzQaUCEb6mGjsr3VKGnih4XPSYO&#10;KmGEgI0KSEUXX+aAel9o36icpH1wrEkWzzNjEYAhRQYSPi8q5Xed58XboZye6WW16wRMrVCkCHNl&#10;sSmtsDG5yz/Xyh3U5qDvl2fHse1XaY+6z99Jk+MPJzqlj6kC/xbtZBf8ba9adGQrvnS1sZxMq6jr&#10;nEMmRVy2Wrs0UMUBlzTtWRnr5cTL1K90kEFpSRer55ek3JxLmoC5zuVGikogmlxELUW6FFR5Xq6Z&#10;k/dq3xfxSa+74iQS1iRqE3Fa7Vwd1kG53VQ4W0OIaqwqapBsA9fNQDSWlA0zJqrxRfswFxtaAqlm&#10;3pG6xk1G6g+b3yUZVbPEXLitC5FqY4Orzz/HqatXMdMpRPCzBfdv3+UHf/k9fvgX3+XOJ59xenuH&#10;17/yGk8+9QRf+8ZX+c7v/DYvvPii+oWmhEnCvVt3+OH3/oq/+svv8uH779N3HXVdU9cVIhBSZIge&#10;nzSXQGKAdHLT4kFaYkXHU/WvHs+ApyemniADAa+5R3MCGwekwUOIOOtoRhOMtVRVxblzZ7l48Tz4&#10;AXzIxGCIUZUxyVS0PjDverrgNY+rZFVFygtfWbxjQELA+IB4zbYlyeesTx5BPyv36jE+kPxAigGC&#10;JhrX0dTJq4ULLZLdzDQ1YCbgMuPWWCVVd6mAP8RIFzw+Ra1vlhkDPaUgwwmu/3HcVLaPFMBNqfjw&#10;kqk2P8fn5m2B1nJIPn+5R/t6FUn1K7b11eDvqGkJlZN7tRVk+q+qKYdxAviWG5n7KtxaWnEpJZQw&#10;KWegYl4u4hOUQJXNyqga1QpvRbQqYuYwigi/1MWBJuhFN9EAxJUIYiAQ8HgFo8LRLpfs/F4osUX0&#10;PQqHbUzCuoAYLVy3Cp00JGzmfHSSLK+7Bvafb+qiZSgO1focCuQpuxk50rImuYDVErs+BM0wlXSp&#10;6kKAquLSk9f49u//DhvnTud8eYKfLzi4c4/3f/4OH737Hkf7DzFGsEbdw0YbE85fvMATT1xla3PK&#10;wf4+777zDj/+0V/zxg9+yKcffMT88Ejdk3xkGAZCCIgB6wzWCglPogcZQPRpSUPmyrQPkqBl3MQr&#10;NyqRYANBMgdbuEQiNqn6QrEiG+5EsM5x9epVnnvuubzyaSVXNcRoSHDMy1zrA+2gGfxFFNy0wF7u&#10;/qSkqNU71TvDiMb9iySsaDFFhYwEyRPDoGkgQ/bvzGAjkoM3xGCt+uuueGAFvCjkqp4rtkJBXbnQ&#10;LgUWcVC/ZzEoWeQ+KFLeCfhactm5f/NrLedHaUsJca3p3Pwi+tT2qHP/Nq28y6/S1pmmL9t0HufP&#10;eU7+ZwbS5VAsN/VPW9vKSpgoEPa5LRV9aBZR9LsCmzcQTCJIIkhUdw5Z2d0l6V/9rsamIuYb9Pap&#10;rLAmu1AVUVJyF+YJgShPHyULninH5Eu5biHO/E5FHZifafmi2T8nitZ11L2Sn9gpR7m0yObzpHDk&#10;WhhQIbfcs0zqcvcs/gNJlDs1ziFVlbmq/Pwx4ofAMHhiDEuQ7UnEpuaF117jD/7RP+LKSy8r6bQt&#10;9J57N2/y4Tvv8NmHH+P7HieiXGPOE1vl1G91VXH+7Dmee+ZZXnz2OZ64cpnpZAMhc/BZxDdWsy77&#10;oNynoNyXJswoVlwUVJaxwLovGYhL/aGOmeTuKOOsyRANWoklEhFcVbO9s83u3o76j6HGIwrXixAC&#10;gCGERNtqWKgunKuFTjs8GzRyQvLiB5zK8+fD8qGkqMomiiFojeMrlzXLmkj6b40SdA4c37H0W45G&#10;6FJS1Y1RyWWFXkrLq5PKucsXObYt/2WgfBRoFcPxL2/lgcss+TLn/BpbGSMezYA/FpRPHAf66H9z&#10;IH3EPX55Oz4wq6c6Pljar0XXsy4aZDiUTHjHTEZlNYaQa5gHNC8iWc9ZXlZy5y2JI3O6+jh6gq40&#10;uQhfAdQ8OZWzyF1QLlacTvOFJIP0Up+audGTon3pxrKGJ5QY5Zh7edHoyfL6+elW94KVd0PhqI1y&#10;oOWfEoaoscw6jKvAOS1rHSI+xJzpHGKud+RTok8JLzDZ3OLV17/K7/z+7/OVb3yDrTNn1SA0O+LG&#10;Rx/zzls/59Ynn9EvWnzXE4c+V5HUsieT8YRrV5/ga6+/zje+9jWeevJJNsZjYlBR3ZkCcfq2KWm5&#10;Xt1yHs/8vvqeq15TZb/+spQW8slJll2mWfZTjnhCMNapLjEGXGWZTCe4psaIxoATNW9rTImQE46k&#10;BH4IK3/YAn75cxEYVsNh8kJQnlHpOuWBKqoak2k7rxLLf4im3zPFeT1fS++ndLCUdJb0lHXhRhiI&#10;tDFoSZzCgKwxMAUvjnGamTLXudFjuLIitWNtRcMnfvhcy7R4bPsv206C6Xpb9muZW2v9kjKN/uqt&#10;nP130dZW4kxDn9sKuKhVcQWqUHSCkgFWiX65Aazrs5YgmjMRkVbEm5s6JhcucgWmSsm6ckHCGX5/&#10;EpUAAP/0SURBVNHaPCkbgtI6t80a7OXXyz+tVj6d+UU3XHKwLm+1pOJy4vqWnzN/j5IT69qSV+A4&#10;56Ecj0WMiqYhKEjElDk7o9yMD4E+BBVjjGXR91SjMa++/jr/8B//Y772m7/F7oXzVJubtH3HjZs3&#10;uX/nLkPXawKMoBPeilrJK+fY3Nzk3PnzXLh4kc3pJtYIpIgRoTIlEbJy1pW4nPxYPXgtK4OiSFbn&#10;5Jylpoy9KnqXE1ODIFRHG0JiCEETD8eiXlHfYO97xMBoMqJuqgzSfmmsKlZqBXm9/or+yngWH9bj&#10;8oEeazGoS5ECq4WYubckypXmdHqS30Xye+v75Qj4kqx87eoKoYUyUt6bPVuMhjIPWdYpasglHRZQ&#10;NauzM5EcwzbleNdnRm5L1cCJE750+7sCkl9T07WxrJfLjRP7vjSQrrO5BYS+uGVCP7Z9uaZAEAmi&#10;aevWNTYmgYmaJk8z3a9cKNQfTTdy/kt9xWKY0fRq0UTCEmAyV1eSPK+x6YVAUuZwyqYruv5iJGED&#10;1FgaMdicZ1SnwXHCKt904mW+JBmdXNHhkkOSU/eRHCSgOJl1bWTXJ8mAr6uKJvY1iWgjwUWCTQQL&#10;3kK0K65azyMnqFCgTkGd5BMpzxbl8mMSBh/wMajKImiEVjsMtN6zd/4cf/hH/5A//Ed/xPPf+Abn&#10;n3qScxfPc+nSJXa3ttkcTZhUDbWYpRElxkjM9Y6s0yJwde0YjxomdcWoclTO4CRRI4ysozKOShxO&#10;HM44nGg0lUVVtVb97LPLjV2CW2FJJfs/xuwvOfhIyGoOHyJt20JIa4Ycnw1UEbGJrHrUfjcK4pUY&#10;GuvyOpbBO2oElS7zTr13xWlEWxKESlPTBYP4rEuJ2aial4kUDUYcFqfjmwSbbK53pHHt6hZF9s18&#10;xBwsHBOFCdDiizl3NMmsRFbthbV5qQS5VDV9USvXCGgJnrIgfGFLOia60H1RUzo8vv2Sa/8NWuFD&#10;TjZZ+oxn5Pllt84aprKsHfvhv0Qrg1PEFLIeoxhnlHssHGSOxDrxlirulH3ry2+GfiOZcyuoubbl&#10;1V+WWfT1/MJ16FXK+RnYI9hcGqJGcMvs7scHaZ0bPT52yq1YnN6LjAwZ0ZUXCpkvyhynsSSj3Eax&#10;wC9r4BhDdBqeqqpVPSe/XTagAEHDglOMymPlWPg+BIagoYkxu46ZBCEGUhTI3OqQElJVvPL11/mH&#10;/+0/4n/6n//v/NEf/RGXL1+msQ5CQELExoSESGUddeWwVkAi1ghGItYmrARS7DB4NhrL2FlGVhhZ&#10;oTFCYwyN+f9x92fNsmRXfif2W3tw94g4051vzokEEpkAEgUUUCOLRXY1i2OzzSgzmcmkFz1L+hL8&#10;HnrWE2VtLVFq0rqKNREFVCETQM7DzenO47lnihODu+9BD2t7nLgnbyYSU5Pizox7ItzDPdy37/3f&#10;a/wvQyWCtwZvtKxyJVBJphbBi9X+RxcIh8FhFGgFKMH8tq401iPrgtK3HTkEbIZ7d+9y5cMPaRdL&#10;BfzC8DPEF1sp0jOZqmgfGrxeXhSJUiymSPuDzTDFTA4JQiKXQPUBRI1YTGGQ0uss5pdBBStAktE5&#10;oHHGZSCVwbQaU1lHehrm9BD3+ZnBV84BnxFy1oWmz7QigWZZn4/FNLb6yufYF/8ba0m0rwUwQ0es&#10;VqlTn4c2bNd2Wtb6km1dqj21mq7/ng7JIvUND2XwwDPkrz/6Gozw2YBYQUrcUcqpkDIXzyoZs9pX&#10;PJ7WaAG5FTiXAONSfMxlfRWlbDWCDRkJAZcyjVhqDCZkfNZJlovkk/TnVIMqMot+VlUxZQhZyMYT&#10;s0rKgUhPIDvUtmW0/HMyxS4shmwc2XiyeGUDMpbsXEl/FNVyKRKbkrQrq1SI5bfzqgBbTLEMDOiD&#10;ArexBsikmCCpkyUllUICiV5A6pqtc+e5+MRTnL1wgWbUqMQoBm+MslYZq1lZSb3oRhKSA3Vl8Qac&#10;STSVYVILYweTSphUhklly6ti5B3jyrNRVWz4iq2mYeI9I2tpjGFsoTGZmkQjmcZA44xGa2SNI1WT&#10;jppmYuwJXYeJmdT1vPvG2/zVn/0Fb7/5Nr5qcHWNqRx4T7Zacthbo6UzjGaPSdZECCOaukvOWNFt&#10;oetJKWKc0aynAsRqBy1OtbKAYUVLe1vNdY+iRoUAZGfI9sQhKMPKUNj2TTHFnEiZ+o8pc0pTjNW2&#10;nHLCWN2maZqfnYePtMF0tQaMsvrnBDD1dXLYz9dWf7Pt0etaw5Cf177s99aafl9jfk82rr3/oqbH&#10;ftlv/+LtccL86gEOSDeA6BrBwuD1zkPgtolIydAZlt9hBVH7ZbGNSsY6DdbX39eO0QqmfMZemVMx&#10;+jPwiqoqWqtcqWRka0B6cukqwQz3NtyTZtxo8PTKfGBVZe8JZK8SZ7CW6Dy9dbTG0dua4BqCb4i2&#10;Ibia5CpwFcZXiCmwPxiIUybGgBGorKGygiVC7gmxI5Ow3uK8A2O0j8pEZHC45KQF/3Kmz4ll6AlD&#10;LCEnauXg3DOIxtKmUEoCJ5xkvIHKCt5kaieMa0vtoLaZSW3ZGtdsTyrObjScmdRsj2q2xzVnNxp2&#10;xg3bo5qzkxFnJg1bTcVGZdkcVexMGrbHFZPKMPKGSe2oXQFAbxCTV3GlTjL0PVevfMyP/uYHvPGT&#10;n3G0f8jm5ha+GSNVA86BtYjV/vBWaGpPU1fkuObkyTrG9Lnqoi+oVhVj0EQRKeVGViNRF/kspSaO&#10;Vcb7aLLG9kpZOK2hF+iBZK1mKBmNEz1pJzNZ1uaP5KSnNsVUBCtg/bJT+NFfKdLnaaxc+SDK+y8C&#10;6P9G2voc1pn2y7Rfpp/WOvc08q93/HCBn33OuXBZlpfRVDmxGTFaejJJIJXMFoiYoX75IOcWQDEo&#10;07ekqOWTrcXakvkkw7cVRIseUxBOR9EgoRtj9HxJORq9KRUkKWLoWlPVr5y7IE6mmBsshJzIVsVH&#10;KSJkHyPJGXpraZ2jbRqWozHL0SbL0QZts0nfbBJGm4R6k+DGZD/CVA3GVoitEONUTc0QY8RZofaG&#10;ymZs7rGFdi+ngBjwTaUSfVJpDhIpayZNylq4Tr38GrQ+gMmjYJq0/7PW7rGFXLqWTC0qLVZEKptp&#10;vKHxBmczVW2YbFRsblRsjCq2Nzw7G46dScXOuGJn7NiZeDZqx8644tzGiJ1xxebYsb1Rc257zNmt&#10;MRtNxdgbzm6O2RxVNN4wrh3eClYSlRNqa+hmx/zkR3/H+2++zeJoxqSeUPkRYhvE12TrlezEWyT3&#10;VF7YmDSMRhWhpATHrBrRUNjOGMFXTutZpfU0Vx2TlFjhJJEsavQUoyuw2rMhWyE7tdVFqxVPO1D6&#10;PKOkzqsBNiyUJwNNQ+NyKeAHVEaz50xUIuWBXlGKmv6lWx5+ryweK4Fh7f3ngegv8jv/hdtwqV90&#10;yeumu18eSH9uG+TK9ddJG8TtoeOHl5VigB9sk4MUKAOIDvRe5VWk0IRyd1pnMc4WQoZMCBHEYI3H&#10;icNjVE3PauJ3IuQUaZcLBYZiQ10fXOsddiL+F3gu9yBG4x+tGJ035XgF4yLlSlHpV72hn5KB5CFX&#10;hijK3q9gparzImeW1jGvao58zfFkg+ONTfabMXtVw1E9ph3vEMZn6PwGnVREPJgKN9nCjTYwrsI4&#10;T11XiEQMHTYtMWFOYyKNzUjsaJdzFu2SnCkq42A2OXlGsdhQc9IJLKVfTm62vAp4GEkqgRqhtkLt&#10;MlWpkto4g3fgnDAa1YxGNZOJYTQGVyUg4KvMuM6MrNqiR4JWWZVMLYlxJWw0jrFPNFVmMnJsbdSM&#10;vME7YTKq2JzUVA68iYxrR22F1C042n/I9Y8/Jh7PGbkah2d23GqxPlODOA1NMpqBtjmu2N4YUTun&#10;KayFBCUbDVHKuSfHMKyQGGupRzXiBUqmVsoaDSAmaekOm8k5EFOv2pQUJ1epyRSNoUvQhkxvHNm5&#10;UvxOQXB9sp+MrSFNNVFnYWwdI2OVWKWMR+EERGUIEcysOYQeAyOnVeZctLuVg2q1nJ4+Urd9CUeW&#10;Hrt+rs8736/WHnGnnGqyNoQfUdsf07Q/v6Cdlhq/bPuyxz0ihZZjHl3NhvNo7Nxqa9ZtMasin60g&#10;3pG9lj/uRQjWkqoKGY2IvmKJsMyQrcMav5JMLeCdwzkDJhdIZvXgRFB1UESJKQtRyqCCx5TIRsBZ&#10;zblP8TOPfDXgTj0YGYTdApx96HF1DUV9S76iNZ402iJtbTMfTbjZBX748af8P//2h/w//vKv+Xd/&#10;+0P+4+tv8qOPr/LJ4YxFvYnfuYzdPMdSKhZdJuLIriJag6s93gu1S7i4IE33YL7PxApnNsaM64oU&#10;IjlnUi4mkhWY6naVSBLFn4UVgxFKSI4yKw39Zi14J9QeRrVhXFsmtWNSWyaNYzTyNE1N1dS4sdU6&#10;8xmiAzcy+JEthNYZbyNOehyBxmZ0uUiMKsN4bPG1w1eGqoF6ZKnHjZZrcZbxqGY8qqgqy6hxTMY1&#10;VmB2sE9ol5ATfduzmLWELpGSISWrYEjCxEgtiSfObHNuc4IlYkWIKWiAvFFqOZxBnJpGUknP7FJJ&#10;s3AOqSpM7TGVXyUe5KxRGKb0o5ET9qqYBcTSxcgiaFqq2scLgpbQqQFsBnOMyVpaxsREjWXD1jTi&#10;sIMDMK9Nr6wL+nobxuwwmG2RXk/PbN32OHvk6W9+Xvuy3/vV2yO4tLrOL9dMERjM8H54lTtY8ZGS&#10;BvvOya097odOOurki5/txMe3Rzt4+DsYyvWvBqOvP7CTpyll7CiQogHRovF6MUOXDb0YovX0xhOs&#10;o7OeXDVEZwlDMHM5hynnZEWNV85L4SNEVj8mwiqbKQ92TWNYGkMYj3noDNeWM65Oj1hUNZ11JDOk&#10;aColnAbyDyaDSJUSTU6crSzPbG3w/LlzjHJCYtLiZlXN0tZ0zYSr+8f8/Uef8Nfvvsurn97gzZt3&#10;ubK7yye7D/nozj3ev3GTT27f4+rtuxwuFjSTCVs7Z/B1Q8IQxSCVIxgl38jec9RHPrl9l/c+vcbu&#10;4YI2GbA14mrEOCzgnMUaU0BVH4URrT3krCsOmMFkoeFgBnVuOWeoi9reVJZR5RjVVoGvNlhnMN4g&#10;lWGZE7d297l25z7394+YLnqyGMZjjyDYDN4ZmgpIUcOknMF5g3gtwCeVkJxodr2A84LzhpyElARr&#10;BWeU/MM7w2x6xPvvvMOnH3xIXC4BQyqxl8kaMnqvtYmM85JxOOS7z1/k+89d5smRo44tkjpc4Xkg&#10;lYoERtNvNSDeEqScV4qjMGmA/pCprIJaxiQd+c4YjKjDsAeiq7l7NOOj+w+4dTynr2t6Y5UScG1O&#10;GdQOanLGpohPgaptOYfwlfGEr082GC2W1FFr15OVmIaBwQopNoYyD3TQr+b0gLcnP7kmEQzH6Dcf&#10;/XSy+zHtROwoFtxH22rTyX2eboPwlYdr/jJtuA8oURLDfP/s8afvf9VPovvSOrHzrwKkJxD0xW1Q&#10;J07ayeo1/C2wVb51qmvlZJuuypYklmAsnXX03tNXNa2vWfiKmfXMjGFuhd4bLSGcMoSIM4aqMA31&#10;McBAXlv60ogC38lvl9W+bEti6Qcg3Zhw32Q+nk25fnzMsm4Izms982HFzlJmTAHUHJX8NkfOOMNT&#10;mxs8e/4cVcqAEF1FV9UcZsu7dx7wow8+5kcffsSbd3a5cbzgQRc4TImDvufhbMndwyPuPNzn6u07&#10;3Lx7j+lswWRjm60z58A6kmTEW/oiW4qvCMby4OiYV19/m6u3djlaJGy9wXj7DOI83paywSU0Sh11&#10;GWsEZ7UOuzdWU+/z8PQ0ZMpZqJ2l8ZamsjTeMKoMdSXUlTCqBOMEUwm9gXtHC159+wof3bjDzQf7&#10;3N+fMpsvsdYyHjU0Xmi8UDkD5Rq8N1iv9uXeqDPm5oN9Prl5jwf7U2aLnpS1xpZes+Cc1eOtYbmY&#10;c+3qVT5+/wq5j2TryUZTaMV5MglvEmObmOQ5o/Yhf/zKV/jtZy+zkzuqsIRSDsRQQsmMJRtPj46P&#10;YD291WJ10ThiduSksZ0lcGY1Pkxh+DdGVfeE0IshuIrre/t8cPcB9/q+AOlaefLiwGSICimkKXUI&#10;VMuWi9bx1c1Nnq8b6kWr5T4G0heMmnDWrmW9yeqftQ3Da63ldWk188iXfpNAugLRtV2Pw62hrWPX&#10;ydeGN48XBB8HpFJC43TU/28MpNrVa+B0+nxr23jkWsp6WUAsG0MwlmAMnbUsq4pFXTOvKg6s5QFw&#10;N2fuxsC9FLjXHrOUhG9qKmshBLwIVXn4fVQniymZNaYAw/BoVWVVFTdLVqnCGHpnWTrDctJwIyz5&#10;aDblbtfRVg3Jl0lZHs4qFlUgk7E5UeVEkxJbBi5ORjxx5gyVseAr2qrmYYYru3v8p5++xWvXrnNr&#10;2bGsLJ23hMqTfYX4BqoacZ4+ZmbLljv3Drl67TqztuX8pUtsbG1gvVllZRnJiDX4Zky2Fe98cJWP&#10;rz9gfxYwo202z13CNQ3eemWWHzzLRKyAt5bKugKkBospPCYqYul3DLU1NE4dW4031B5qr0z+3oJ4&#10;oILDHq7c3OdHb7zHvaMFe7OOh0fH7O0fspjNOHfmDGe3KkaacISzBrEZ4zR0KAj0Hu4etvz96+/y&#10;4zfe4vrde9zfPWLZwrgZsTmp0HVNPefqWBS6ruPDKx/SdgGt7WLBWXxVYSRRmcRYeibpmDNyzJ98&#10;5+t86/IZmuUxtluSU9CohDK0o1iScfRiaY2jc47eeYLzRFuTrDqwktHidYNEKVnDosAqiIolAp21&#10;dM7z4b37vHvvLnsIbVXTDyA6OI3yMNOVRtLFRB0j1XLJE77ia5tbPGkMo2VHnTRqQRfHQrpSdIrV&#10;HFy9W2HHavaediY9+mloJ7P3i4H0pP0yQDq0Lwuk2ooE+si59e/jjn0EfMvn3xCQDg/h9BkebadX&#10;Oz7nN9bXRaEIgaLSXBZLFEuwltZ75nXFoXc8MHC9a3nv+Ig39/d4Y3+Pd2aHfDQ/4uZ0l2m/wFWO&#10;zfFYSxyngKSoYSnWUFdef7PE/OmrqP8awq0ky1JgVYTOGJa148AJH86P+GQ25dAYYl0TrNfVfgjU&#10;zvoUdFXL2BzxMTMiUceeM7XnuSef1LCW0Zgj73jrwQP+w2s/4YP9Iw7F0o/GpHpEZ5zKfaLe+FS8&#10;6CkrabF4y6JPfHL9Ns5ZLj91iZ1z24SodYkabwvtHIhtODwOfHxzl4N5hGaTausco80t6qrGe4ux&#10;UqT0vJLka+epnFU1tEh73licGJX8BJzNeNGXc4J3gveKVUYy4oXewc29OW9+fI+P7h0S6w2iH9Fn&#10;w3zecrh/wMZowsWzE7YnDgF8JRrjatRR1wkctPD6B9d57a33+fT2PabLwOFRy2LWUtkRG6MtvNNA&#10;fOME64XxRs3Z8xfZffiQh7sP6RdLjG+oNzZwTjS+1USqtKDpD/jGpQ3+8OXneGZS4WdTfOxxpgTr&#10;pkRKiT6rKh6rhqX1HGdYWsdhEubGEl0FriG5imCM0hcmSFkTHYZFOorQS6bzjrk1vHv7Fu/eu8dR&#10;5VhWnmCMEtA8EsNYMvRywhWJtG6XPNXUvLCxxYUI467HZ/Xoqy48AOnJvH3cnKSosaqyndo3mMs+&#10;A5oZGBbh4SJPH3zS8qDxCSffW3395Poe134RIF3dwiPn1r/rx+YST2+MKXbs4TJ0Afv1AOnari8r&#10;kZLR1bOcQ4rHe2inz63nHTpWgRSj9r7OGube8yBFPp1OeXt3l7f2dvn4eMrNvueBZPa9YWaFlkQb&#10;Wvq+Y9I0bI4mmgFTGOStVRtgKhyPsgbmw9jRDCEp2USO1hiOnTBrau5K4r3DAz5dzJnXNUtbkawd&#10;TPRr9zGw9Khq5bNQkRmLcH5jgyefeopma5Mp8JOrV/nrd9/h2mzOzFS0VUNnPR2yKnGhkouAsRjn&#10;VFJPmg4YBfqYuHPvFtvbWzz55CU2xlVZPDSuUaxDbEOk5vV3PuX+UUtuNnDbO1x86mklNSnSm9pB&#10;Naqico7aayiRIePEUBmDdxbnNLzISS7ldgNi1VnkvNH9HowXWmAGfHD7kJ9eucVBb1hSEXBk0Xty&#10;Au38mAtnd7h8YYOmUvsrKAFHcjBP8NGNKX/5w59yc/eA7BticsRoODyacrR/QA6RMztn8JXFeR3k&#10;mlvvaJpNbt29z7Tt8eMJKWW8t9QuMzI9VT+lWuzzj775HN95+jxnCNjlnFEJ8u9D0KSLuib5EYw3&#10;mEbh/Zt3+KufvcFf//RnvPr+R7x+5RPe+/Q61+/tcrhooWqoJ5v4ekQWIcRSQ8gYcjFV9M5x7Dxv&#10;3b7NB/fvs2xGBF8TRchFGnUFfzIK6jZnXIYmBEaLJU/XDS9sbHKuD0xiUCpIRW+VREXtwQOQqYnm&#10;0TmtySwnoKmlNsq2Mkny8B3duHp3GlyVK+AEzXIuFAnllGUzihbl38dg0Xr7RYB01VZfG96sA6n+&#10;1Vs7wSm97XK/BauSgP2/rYrfqVp2MvE/24YfefTH9GSrNadsWn+pvbHYP0Wlm/VzrgC0fNYHykkg&#10;/Qpg9eqSGHrr2M9wbT7nvaMjPlzMeWAMh2KZW09bV7Rl5cYIIUT6LmDEMKrHNM7jpKT5FWZ6KZmi&#10;etkCGviiA62kYUbnaUVB/LipuU3ig+Mp78/m3EVYNiOir4motGhQc0EexoKo1GARXNZyF1XOnNna&#10;5pmvfIUwGfHa1Y/50YdX+Gh/n6lYgquJpiIZB+IwRf3TfikppcWhMcjTlEDw40ViNjtkc+L52nPP&#10;4iQjqdeJYBzReNxokzc++JQ7B1rqtzl7jo1z5xltbuKqSm2M1uLEUrmSE29E60GJUFlL5SxVyfrZ&#10;GBvNWLKCdZmcOuUGNQZXOdwIpIalgTvH8O61Q67cfMA8W5ZJTTciOqistfSLGRfObPLEhR22JgaC&#10;TuxsoU1w68GMv/jhG3xy4wHzTgjRsWwTOQjdsmN+PGU5n5NzJMbI3Xu7vP3u+7x/5WMWy44nn36e&#10;3f1DDo/mxCh476gbi5Ue2x/jlvucYcn/+Iff44UzE+p2jukWeKckyz2JaC2paeiqmg9u3ecvf/o6&#10;f/7am7z60U0+fPCQ64dH3DyccnPvkJv397lxf59rt+7z8PAYfM3G9o7CV9Zxn0vWXV/VXJ/Pef3m&#10;TT7dPyT4EalUaKU4+bQ8DYBRghgEF6HpIxvLJc+NRnxlMmGrXzJKPS5FJEVyAmNqdDksv7tKJ1a7&#10;5zD3BkgbSsHkqEQzYtT0M2iMCjpl/hSwyXKSsGClRHlkICrTmIYcQpISZlfAXO3uxeyxAssTwUvB&#10;v0DQ44SzLwRU0fulOLhl2FacSAWLKOCaS6zs0CeY8p584mwiQy7B1eYRVH60rYPdoztObu70xZdL&#10;WdtQznGy5ZGmgDl0hHo1T0BUxeiMAulD4Op8wUfzObckMxtPaF1NcJ7gPZ3X1DoptsoQEn2IOGMZ&#10;1TUjXymgxMhqwV0tfir9Yh3JWqJxao81hkVVcVxV3AWuLGa8P5tyMyemdU1fNSRbEddYi4bzDqu9&#10;FJOBkWIUiQnvKprtLe4u5/z4wyt8uPuAmXH0riJarUQODhElYsnoYiO2AL1IKfU8qGpoiFhKHBzM&#10;MLnn2csXObe9gdI5Q9Ki0NjRJldv7XLj/h7TmKnPXGB89jyTnTPYpkaM0QJ2xuK9xVlTHCxZc96d&#10;0ywlC42HplJVv6ktda3Xmo2QreO47bnz8IibD6bcOez5+F7LB7cPuXMwoxdHRPR5FcYm5yyknq1R&#10;xcWdERfOjPDl0WQLR8vIB58+4K9++FOOu0yfKtpeSFHthrHvSf2Sjcbx5BMXmYwaPnj/XV577TU+&#10;+PAjZouOp556Fu8rRBzeVmxtbeBcJrVT0uwhG2nGN5/Y4Z9955tcqgyunWFihzWFttFa+qrmICTe&#10;uHqNP//xW/zn19/l3VsH7HaRY7EsvGOeheM+MV0GDmYt9x8ecn/vgOliAdYymoyonDJl5ZQJGTpf&#10;897DXd68c4d78xbTbJKs8shSpp5NuYRmWsyQlpug7gNbXcczTcOzG2M2U0sdO/wQTpgMRiq0gAlK&#10;EKR2tDJ+dPZqW5MOB/mmpKkWKiCdMgXUhuPUp1Cm07A1g6SkDtgiySaj5xkcmicgak/4NMocWm86&#10;mx6DSbrx9JZVK7ewuk6RAVsGrNGm0FOAdDA7rKTRlahXVPusBBYrIF2d5tH2+UB66uPa/qHjTu97&#10;/C8MoFk+DMcVINWL1rS51jkOreFWaLnRLdl1hnlV01tHbxydM7Q2E40g1mKsZhx1oSfGgLeOpqrw&#10;3iOlmJfSjKn6TskgSVbrG3XWsnSOqTUc1w33Rfjw+IgPZkfcSpHDytM2DdH5FaO9cvrozaidSG9c&#10;b7HkW4shhcSyC+zO51x9uMv1vT2OUyb5hiiaTx+TMp+LUdvMQEaio7OsrlkHuaBMRVghEen7TFgu&#10;qOl56YXnGFcaTB5j1MBrV7HohWt3H3J7/wi3tcPWxYuMtrcxdY11jspbdcQ5wViltHOScQKVVTW/&#10;clA3mZwitTeMG0NdWax3WF+RrOfTOw/50evv89q71/jwzjHXHs65c7jkqMtk15BFST9UNyreeSuM&#10;bOb8ZsPTl3YYFTtrFnh4uOTdj2/wxofXaLOjzY4eq+WnSaSwYLMWvv31Z/iTP/4dLl3Y4oN33+bK&#10;lStMp8c0VcOli5e5fOky58+dZ3Nzk8m4JnQz2ulD4sE9nhwJ/+x3XuG3Lu+wlVpcXGppYbJ64quG&#10;/QBvXrvF//yffsCP3v6UO9NIaDx5Y0z0FTSjFTeCqUZkVyHOcjibc+fBffYO9tjc2mRrY0JdecjQ&#10;R2id453dXd5/sMtByNjxVrGt6ngwWbBZICkESUnNdTHRhJ7tvufpUcPTGyM2Cbiw1Iq0SCHkKeQq&#10;ZbIZCpPWIMAURV8BBHJSZizjBkKXgVZH562gWpL+PXFMWWtWmV/K3QDGOS14N4QUcsLzu4LtQieo&#10;ksejIMqvAKTr7eTY8puiY0/3PR5IdQFQQS+Vy/u1t9NevV+0yYoar/QfKIP8kD5XVAFbWYw3yphn&#10;lfEoOkOoLaGyROcI3jK3sPCWfnNEtzHmToi8s/eQt/f3uBEi++OGg7phOmqYNQ2LutZIAGOZiuHI&#10;WI59xWHVcDCecDUn3p4f8/5yxs2+5cgKfeU1xCVrTKBHCUKkeMmHe0Agi1WWJjH04mhtzcMAH9x5&#10;yEd39zhoM0FqkngiBhGHsU7TNkuHZDXBrgZYwf6VLSsmIWQLtgZnebC/4I13P+DOg33akAmF/ckJ&#10;mL7j5eef5OXnLrHtE8v92xzdu8Fy+pDUzcmpJ0kkWq1KmYyQrIqFxmoWmQrGiZh7XJVoagXZoZRw&#10;XVuMh/15y/s3H/Dmtfu8eW2Xj+4d83ABvWkUlIwrJZO1f5ZdRHxFn2HeBdpYAvbLOtv1gdlyDpXQ&#10;mczSRDoT6SQSUouzgeeePMf3v/UM332p5uXnPC995QJPn9/miTNbfPOrX+PyuQtsjsecO7/Nk8+c&#10;Y3PL03ihToFxCjy5Oeb3v/kSmz5j4hwrAfGGXiwLW3EkDT/95Bb/7s9+wI8/vMuRCMvGsLCeXiqC&#10;OPoAIRuy90RvmRGZusxi4jlwmffu3+HPXvsxVx7cYz8mFqYiVg3J1Sz7RCyxwNOupcu5OJosWm68&#10;xKgKmqxbiuOJKODZyiLOagE8o6Fi0egAFQuZqHG62eKSx2WDGggMoBmFqbyyzWSbiKL1sWJOZGew&#10;tcdUNclYQtQEYRElr7EZJY9JSUHWO6J3LFLSe0EzqYwMYYKa8KICg2gRU1HV+tfVFA+/HNB+URvO&#10;8BsB0l+1SR4ilXVFWm+6CmaSSVSNp27qVb30ZIVYCD6StSXbyRGdYyFwlJLGlo5G3EmJt/b2+Ls7&#10;t3h9f49PY2S3qTmajDhsag7qmuPRiPlkg+lkgwdVzdWu552DA97Y2+Xd40NukjlsRizrEb31Wrpu&#10;WIGLp14XsSHNTSe/kpKIEpEYQ6hqQj2itZ7e1Eg1QlxNzIZUKP5NYbRKqBSwSpddG1wagqQSuDhP&#10;ErWB2roiCNzd7fj405v0IeNtVeI/AyYsOL/h+e7Xn+Fbz14gTx8we3CT7uiA0C4JsSfGvvCWFond&#10;WC1FLKriQNLUU5cwVsuDiGSsFawriX4Wcl0hG2eQjQuEZpvWjendiOhHdFkD6zWUVmM58Z55n5h2&#10;meNsWAh0BlpgmcCNRlx84inG22dIlSc5C5VFKkGc1m7f3hpz7swGtYXGwdeef4KnLp9la2PEM09e&#10;5sK5Hbxz7O895PrVj9m9d5vpg3ss9na5OK757lef46ntEVVYYNISaxSgonPEesJr73/Ev/+bV/nx&#10;ldscidCPNgnNFq2racUifgTWI9ZptAeZ4C1La+hqR9raoJ+M+Xh/nz979Se8f2+XbrzJwo9oq5p7&#10;R1OmfYCqJqSMr2owSo+zSoUYbJFlXKjQkZSSt3Ikb2lTAusIWdmlMKq5DJSUhXoaSUX7yyWds6R+&#10;Zolkm0mlQnOsHKFydMYwB2YCrff0TU1rDC1qzrHeY8RqEUeKY8kZ8FaZtQqgmUH6hNU9RaMlpwft&#10;ftVyIU9Zffz1gex6Uyj6+ef+tar2smbwXd+1/u3VOda2rTdZrUorQVttEaqJKJAaoXeG0DTshZ47&#10;yzm7KdE6R7JKJ6febFElRvRJlOCEld1zmRIHXctBu+QoB/b7jr2u4yjD3FgOE9wLgRuLBZ8ez/hk&#10;PuPTdsm1FLhvhcPKcVx5ltbRiapbGYPDKuE0CqKCDgZVBwYvqV4bqLNooL7DFslCBuefqkWobKB/&#10;ZaAI0V5SAhSBlT1JV3REDelGgD5QAc9e2uFbL36FjdoSu6WmEYpeSzMaswiJj2/dpjWejYtPMNo+&#10;RzUaqW3U6cuK8hX4LHjRTBxrBGMz2IBIUgAtIUoRCA6WAp/en3Ll9kNmZkT0G0Q/JtpKJ02KJY63&#10;qKhiECP0IeCssL29xdlzZ3BeObt7gSWWw67ig1t7HLWZHks2urCOvEVSx5mNhq88fY6vPnMOEZhM&#10;NpktO6bzJa6qaZoJN27c4r333ueTKx+ye/M6x3duMloc8Udff4Z/+bvf5Ik64WYP8EnTSTuEpfXc&#10;Pur5f//1j/jBW+9zmA193bA0FZ11ZOexTlN+EYo6LISUMd4V+kYlfLHekYHp8YwuJcY7O1x8+lkO&#10;UuYHV65w43hK8BXiawKGJFalu8yKMT9LLuxWurC5GBmFwPmm5uJoxEaKjJJud6WgXhYhDZLiUEBv&#10;KEliFJhZS0YRoyC7TInOGELl6RtPX9fEWsO+WmOJ1pKtIeRMTLFMZj025GIKGIr5FSuV4s4QLjXY&#10;wAakGJT4dWBb3/+Y9kX7WAeh4Y3OnXXVnrXTfEa118tVr/2vC0g/s600vbS1z18KSIESPSDlBlJh&#10;rR5YvoMVOu/Zj5G77ZL7XU/rvOaoG6t6LiXGL6sDQ0ypASqQrSU4w1LgOEWOYs/ucsnucsle17Pb&#10;9txZLLk+m3N9vuB6u+RWCNyVzJ73TOuKuVcQbTGEkq6qFM1GzdbDAKc8ALXEl2uTE29peShZROlB&#10;VkXeUJ7L0ltSzqMDTR/0QD496PvDL8Z8EvNKitB3jK3hpecu8sqLzzPxQmoXmKROoxwSo8kGyXvu&#10;7h9xZ/+IaucCk7MXGW1s4itH5X2JFVXagQotD+KKHdM6EKfsR0ZUYo1GM5diDXstvH9zjyu3HrAw&#10;Y3o70nhbU5wdOeLMMHDV5ge2kG5lUsrM28TRbMlxm5j2hv2l4c5Bx7X7U6ZtJFAo5lKm9g4h4iVy&#10;bmeDF776JN7CqLHUky36LNy4eZe9vSkfXfmIa598yt7du7S797FHe3z3mfP8q9/5Fr/7/EXM9B6+&#10;O8LT06dIK5bWjfnbt6/wv/7d61w9nCGjCZ2rCM6TvMP6Gmc8GS3/YqxVG3cGIxoJkVB6Qkr0RRcT&#10;+9MpVDVPf/VFDjP84N13uHU0JdeaeBGTmod0jmhyhxnGmLByyNiUqENg0xjO1hUXmoYqRFxMxU6q&#10;NaxsETgywzhMCqJGiSH0tENMpSWK0BrDsvJMrfAg9DwIPUcIrW8IdU1qKqIzdIV+UaVfFRJC0kq2&#10;egVDbXtKccMBCEqfDGO/2E4fbb8JIC3Zjf8lgHQVY/aYJuvXu36OtW3rTVeDYYXSa1aVpTxkADGa&#10;Eug8UzK7fc/dxZLOO0KRSJU+xxbeUJ3Y1urkzoWYOFqD1J5UVSxSYpYTRzGx1/bcmy25u2i530d2&#10;gX1nOag800qTABYlDCpSJEmxq9ATM/R1AVEl0ikdXwBUn472wgCLIoUopDDTD301DESkSKUiRecY&#10;zqFZMYPUm7I6fKCwM4Ue07acrT2/98qLfP2ZS4xsxoQeJ4nURySDqypsPaKzFR9eu0nwG4zOXGCy&#10;cwZf1VTe44zF5YzLmcqAs0rO7K0yOFlnlYyjTLhOoHMaL/rp/ZZ3rj3gxsMpnRkRbK0OGBEo1j4r&#10;WdVNtK5SwmK8J8TI4fSYO/d3uXl3j3t7S3ancPug49q9A44WkVkbUfZNU+5fQ7BS3+KM4dzZJ9ja&#10;rhADW9sjbL3NlSvX+eDDj7hz4yaLgwOYT6nnRzxZZf7NH32ff/jys+zEGXl6nyovEYn0CJ2tWZiG&#10;f/e//iVvXbvFLEGuKrL1mJHHeq/lSzhRPMQYrFGNRbI+X2eVGT/mrGYh6zluW9qYkWaDacr85KMr&#10;7LVLTNUUzgA1EWQ0HVTTM06AVOeI1YInfcTHxIYxXNzYwMdU7PdaGiWX6gXDSNT5NtQlW8cNQYr9&#10;OnhPN2o4qjw3uyVX9ve5sr/PrUXL1Fi6uqb1hqURenNSD0YXy0EGUJwxrKcXFz6HomAhKiis48Gj&#10;7dcLpKr9Du//SwDp478O5RLXd38pIC2DTFXOEyBd77comsfcGs9+iNyaHtM5TxCn8ZZGSziQwInV&#10;zJMQNCbSWSKRvpQcFu9J3pN8Re9qOj+irRvaesy8rjmuK2ZNxaKpCaOG1hj6DFkMxniscWqcT8O1&#10;r3U+ZRKV8K0ydMoqXBYNKSu/yeqLtWVxWitkpw9usImqh35YdErPFWlUCjlKgtSTQ0RCi+t6Lk0a&#10;/skffofnL55hYjOOiKRE6EooTwZT1VQb29x+eMSDRYBmg8nWWapRg/OVSqBkvMmFmLm8rN5Hikk9&#10;75UQLMyB/Qif7Ebe/PgOH996wLQD/IRsK7XnAoaoICoqjecMGSGKgUICko0jZMPxsmd3Ouf2wYzb&#10;e8c8OFrSRUMIFKeFjuIQNcSs7zqOp4fMjqc8/eRzVJVhGeDgKPJwf867777P/PAQs5hhjw4YLQ74&#10;0+98lX/5u9/kyTrRPrhGHRe4EgubfU1vG25Pl/xPf/ZX3Ng7ptdULlztCTlooocIJmdq7zHOrmpl&#10;1dbh0DhKg2bOiBiMrwhZqEYTliHz/ifXuL77gIPQk6u6gLOj7/vVGDM5YUvZ52FuaSykqv02ChIi&#10;NkUm1jHyjkoMPqurSgmuB1t+6f+BRnL4DaMOT4xniWVuHVNfcSv2XDk+5pPFnJtd4Hbbc3ux5Mbh&#10;EQ+6JVMSC8lgNVmErCVWLEJlLJUxWjkhasUGXfUTMswbwGYdH4/Hi18dSB/Fst8QkH4WMD+7PefH&#10;LhWPAOYjl7q2/XFNykorouETA6N45iT8IItOsOg8vXPsh8j1g0MWzqiUKFpu2BYAFTFYoyxGSCbm&#10;iFiD8QP1XSZmQ8QRjKMzjt5U9K6irSqWzrIwsDRCayCKmgpMKR8MUtjm9K70EajtC2FlpFiR6WbU&#10;m89gT9YBlKGYA1SWVXq2IQebVb1wMzzBvPabZbnXPYEYlxr4nxM2dlQh8vR2xb/4x3/A0+c3qVJH&#10;bhdITKoCD8XpsCTrMc0mH928yzwIG2fOMd7aUiD1TiumWuUTdabEw4pgjWCdIRkIBm48mPH3b1/n&#10;B69f4d1r97mxO+Wwg14aQiEnzkXVzVkXkFzKQYsYxFowXit+ijq4kogeZ2sWUZiHTMDQx6ymm5SJ&#10;IWktJGPpQ0dOgdR3HOztce/WXQ72Wx48WPLpp3f44P0r3L12g356gJnusxNnfOeps/yf/9Uf88zE&#10;4I4fUIcZFT0hLPX3/ZijILx+5RP+4tW3OCZjRg0xZ8RYqsqpeaO4g1JWcBDVHTBJCj+BPrvBdp8L&#10;I35EX7mE3h33PV1WekbJYO2QRZQxFCCVEs0yLKhFfXNJKzjkPpJDx/mz56icLVHExcETFcRWQGzQ&#10;BWMVAuiI1tM6NWcd1zW7zvD+7Ij3Dg+4nRLTumFeNxxlmAL3F3NuH+7z4PCA2XwGZBrnGTmHR5Th&#10;LPSQ4gkZ0CmeUp03OvYf3x4F0sF2usKnLwGkn9nwSwPp+QuaIhoHWwiPSKQKaKccSKffr13QZ757&#10;+noH1b3c+Do4izwmZXSApeHCC8AGq3bJ4CoOYuT60SELo0zyqaRL5hhWnmVDMbmgNjwpkoA1FlNK&#10;+Gqwu6YnhkJ/1g82vlUYxok6MqgkQz69FGDMZTHQeKTiOMkyTKOT71KOFwVP7XkhJx1ERixkQ4pZ&#10;jxOF7Rw1E02GjIxiizWSgUiKHeSIl4z0PXnesuPht198in/5D3+fiQRc3+EKb6XJmqEUQyIkcPWI&#10;0cY2B7OWg3lLEMPW2XPYusY6i/NGST9MxHqjqaIWlahNJhlhHuDtjx/wt29c4dP7Uw6CZcGITkYE&#10;U5FtsVejDg8p1UF1YdZ+G/pwXRLXJ1hqthftQ8lhMpR7SFFrNIUYiH3AmgwpcHxwwP1bd7lx9TYf&#10;XrnGR1eucvf6TZb7e5j5AeN2j1cuTfg//dM/5HvPnKWaPYTjXaq41FRXyUQs0Y14OOv54etv87NP&#10;rjNNkWxLATunlRbM4AU3FinRFFa0OJ+SnJRnh44XKeYopdpTbcoar0H5JFKp/mk4Cf9jyEIqc1DX&#10;1JPxZdB6WeRMHzq6FKBS6kJXeaxzmCRajG9NMo4IMavztBdLaz1L7zl2noOq4maKvDc94r3pAbdT&#10;5KCqOa5r5s6xEMtSDDPJzHKmDZHlsmU+b2mcYaepqRBMCJjCayH5UaCQInRoB62/yv6h78qiehpD&#10;TmMQayC7aoMJZPhQxpVqdDovV3vLqR4LpCUeZ5UiSirM2QXo1tvpizr9ef2A0/se7YKT/cO2x910&#10;2aHHZv3OoGoMryiiFHrOM42JO9Mp85TpRbkkBZAYqYw6WwxJ09MMpXCZgrgVLeE7WDelxOTFEigc&#10;i3pNyeIQtcBpOVzt9pN7XE3+MjkGz7OoZ10GQF+//9V7nRQGi5aRMgiWFAfgL46zpEdJ6TuSSnEQ&#10;dZKlssqniIk90ve4LvG1y2f4J7/3bb79wtNUYYmLPS4niJp3LYX9HhHEeGxVU402WfSB47aj3thi&#10;tLmJcU5LoTjBeoP1KpU6NYuSDSRn2F/AGx/e4c2Pb9C6CbHaIFWb9KIxocYVx5iUBcIYxFjS8LyL&#10;bVhKpw+ylnavHodxahoQUXW0sPfnpN+LMZBjj8kRiT1huWR5OGN/d5+9e3sc7R7QHR7hlseMukNe&#10;ubzB//B7L/Gn3/0a48UhMt3Fdce43EEOiDUEDNE27B4t+dvX3+aje/c5jhpW5LzHOguAFYuzmmmk&#10;tlIdP6aAai7Ap/Z1jcnVWFDtD7W3G9USNK+ymHu0F4ZJTAFl/TxIVCdAmnPWGFADHZHDxYxl6ElG&#10;sK7C2QoxvkifZU4ZRzCW3npaXzH3FQfO89BarvUtH0yP+GA65UboOKxr5k3DwvkiyLhCHehI1oMI&#10;fdfRh8i2NZwf14zFYPoeX8zHGmZ1MilUaBgENJ0Vn20n93q6PRZPHtdWX1ufjQWTviSQSonLOSEt&#10;iSpWG1T1XJcW9WSPf68b1t6e2rd+q4+cY23b6WP0AvUi9bqHTl3/LUO2jmAt85jYXyyYtR0xKzDY&#10;mGmAOiVM7IpzRHPb9ecGUFMJ0FqnP5wLGEjW4GNR76VKjRpqYnIJCYETtZtBal5N9/JAVP0uULgC&#10;Y1nJV+XorCuzkVKXfZgEMVNVlb4PmsZrnVPpDXSiFbIVSMpelRMmBfJySRUi58eOP3jl6/zpH3yf&#10;iYlMJOFSIPd9sdNB6FucNThraduenOHM2fNYX7EMgS5lts6cwXlPsoIUqjlnjbJC2UGtzyRnuD+D&#10;967e5/r9A/zmWaKtwVUafUEuxCMl5nWQIowSdOeySGkbhuowVjQkSkRtpohR1TDnUkK65KmnEv0Q&#10;A6lbknsdA1oVVqjEUsWIXUxp2iNe2HT8mz/6Dv/6D15h0u0j+/fx3YwqdUjuyUnPHcUgvmZv2vLq&#10;W+/x6e5DlmIwVa3ZVEbhwbpKiWXQEjS6SJWJWNR4BdJijyySqd6P2tBNptgr1wQJRCf0UApkNR/K&#10;vrVeg0zfd2DA1I6OxNFixsH8mHnbabKHH5Grms4aliIsraVzNV1V09YNs6rmobHcjJFroePdw30+&#10;Oj7ivsBRrY7XpfcsrT0hm7aupDRrML4JS+oE55uKi+OaDWexXYfPQNE1KPOnXPzavZWojdO3Onyx&#10;HPOF+PR5bfW14Y128i8CpJQo8c8H0jWbiZ7s8e91w9rbXwBIh8/r23VwDTm/OiAUSIv6UTp0kEiy&#10;KNtRFzPLxQITMy5mqhgYp0jV9zQ5UZOxMZK7XmM8xQCGlEVDQKwtthoNJM8mARoTqRN5YK05eSGq&#10;xmaUG1IHu4ZqDfclZT2VcnMy3DysYvSsUTIIfXb6bYPBScm7DpEcQim5oXF/sdhmBm5NgBx7JEVs&#10;KlynJOwi8d2vPcc//Qe/w3dffJ6qX1DFHhN7TNJyITlGSHHlZZYQsGKoaq3xZI1l0S3BGKrJJvV4&#10;A5ylCwFX1VTegmR6SWRvmGN4eBy5emePu/tT6skWxnuyBHwtjEeelFRVliJdigh2AJyyiBvROkhG&#10;1AYoJRxMCmHHaqEl6T2g8YoxJ7q+JYWoi17ooe9xMZH7FgkdtmuxiynV4oCz8Zj/w5/8Pv/i+y9z&#10;uerh8D4yfUgdOxw9OWphwJxRoLM1B/OOtz/6hE/vPqTFgK/I4sFWGOORMrZiHmKgNaVQRCXLZLSC&#10;qJJ0sAqN07GuKbg267jPIoMdSZ9z1hEiaG0zdS4N2pB+QaM7Irb2JIG27+glYpqKbC3HXceDo2Me&#10;LlqOyMy85dgbpsZwbCxHxrMnwp0Y+Xi54K3Dh7y1t8uN1LNXl/jpuqHzjhbockm6EEhq8MUmg8+R&#10;KgVGKfLEpOHJzQmbxpYQrJLzLxrZomNBn6hiEITCTEV5/idIsbZx+PQYoewL2+qrw5vy279JINUT&#10;6ufT29fv7pF9Q3D1AIZr7XNvV0rwOnrRpqi0RYDR40RBKSb17lprqWotSLY9HrHdNJzxnjPGMCnk&#10;yXUMuBiwIVGJrvZCcWathRZltDopopQ62nkKeJrqq+qvqmHD0z1R1XKxh0rpS+3P8mCGiy/2mVyk&#10;2pxzqTapEpo6ChSsrRFS1zKqHM5AChr2n1CG8zJ8SzXUHkfCxx7bLqhj4vnzW/zr/+6P+YNvfZ2q&#10;m2G7BTUJG9VjLxlSDKqSpoTEiLcWY2C5XGAtbGxOGI/HHB0f00cNJje+whhD01SMKs9o5HCNobcG&#10;O4JP7hzx4fUHHBzPMdaytTXh7Nkx45FA7IpTKa/soZQYRV0/dcG0RrvMFPugfq+YSlbSftbywjmQ&#10;YiDGQN/3hK6F0GNjj7RLmM/Iixl1DJjlMXZxwKg95Okm87//49/hn3//ZZ7wPf3uTWS6R923VLlH&#10;UkdMQa8JVBK0nh54eDzj9fevM+87xHtyyV6yVm2dYgzWOR1DxuiENKwWkDTYOqHMETTtdn3srJys&#10;ZdyU7xuUUV/jT9VEkIt2NHxPRDQbTTI4LeucBCJCEEtvHMcxcX+24NrBHjeODrg7X3B/2XP7eMan&#10;h4d8eHTIx/MZt4jsect0VDEr4X/BWjoRAvpc8lC3Cp0DLoIPkVEKnK2EF87s8MzGhCaGoikqX4FK&#10;nCV8ryyOoIk3OqcU1FYCyao9CqRf1E7jj248/Ub0938lIE1rXvtfI5DqpX22PW4bDA4hoNgMdTjp&#10;efU/lViQE5XZimFkK0bGcqZpuDSZ8MzWJs9vbfPsmW2e3t7i0mTMjvdsZMH3kX651HrjVshW6FJ/&#10;Eog8dFiRkIf3mq46bCgDdzXBy9aMXmdWSUqvff2wwXFS7nDoiHIenRBl4EhGCEjsyf0SQqthQioD&#10;k6PaQ03WipHSt9jQYdsl4wQvXNjiX/+jP+L3X/465xuH7WZIu6QhIymQQk9KESkhLqpzav11I5BS&#10;wBjwzlL7CoDFYkkXOirn2d7YoKm9hrEYteMlC7vHPW9/cIMbd3ZBDGfPbPLyi8/w1ed3uHRuhHeG&#10;+fGMOCTMl+erWgIrid+IZnVJkVQUKE7sZ5IVSLXIWyT1HbHrSH2L9C1pMUcWM3y7YBRa6n6Bb49I&#10;B/eo57u8eMbzr373G/yL773EZddhj3cxs0PMck6Ve0wq0mgscbZGn38WZQUzvuLKJ59yMJ2TxODq&#10;BrFuFZpmrcNYIcSgXnaj/WpWk1X/OwHNQTIt94UgZk1iZVhgBSWzG8D1BJBXY1XKB8llpJVxWiT6&#10;bLQEytIYjg1MJXNAZi8lHvaB+6HjfkzsknnoDAeV5chb5pXT1FaEWDQxRBMNxBSmrwQ2CT5kfLdk&#10;1C14ZmPCi+d2uFzXVG2LjxkJoczlNYYnBAYpvdzbsFV7a719eSCljLHh9eiJ1n/78UCquPZlgHRd&#10;Ii1S0mnA/LUB6QlOfbYN0lrpOCWjWz+vghPohNcQn0yDoTGGTWvY8Zbzteeid5yvHefrivNVzbm6&#10;5nzVMLGW0C3puqVSgDml8dIU1HKPFBTVUVxAewDSEqc3pNQNwHmyFzv098mdre7r5BFp01TIwqaD&#10;XodxBmc01vP8xoQ6B0zs8ClgU4dNAQk9EjpM3yF9h2mXNDFwtrJ8/YkL/JPf+S7/+Du/xcVxjW1n&#10;VLnDxYDLEYLa/RQ4T9b6oZs1Tx6VeLOWU669Qwx0XUsKHZO6ZmM8prYW5zRIfH+25M0PrnHlk9vM&#10;28D2zjbPPn2Bb718iScueM5t1XhnefDwkLZNJUJB1C5Y+lN7VK9ITS7DoqUgagaJlVK7PUak78hd&#10;R2qX5G6BLBdwfIiZHdG0c0bdHL/Yxxw9oFk85Gs7jv/+lef559/7Os+OI3JwB5keUMceHztM6pDU&#10;q5SO0tQpG75m6hhnGW1MmC1mPHj4kOl8gVQqkcacV7ZctdfqYiUFRG0etBT9z6CqPKgJYBghOu71&#10;n2HMl946AV7KieXkvfbn+vMs87CMM8QSMfQiWuuscnSVY+kcc2tZGMPMOGbeM6srjivL1DtmVqNi&#10;otHqplnUmSZo7nZOWtlXYsYloYqJpm8ZtwteOn+WF7Y2OZMzVdthey3yKIg+19UTf3RRyLKaYWv3&#10;PLRfDEgfbevHrf1g6bvTQMrwVMrzWAfSvALSmHXVHYA0q8x0GjB/USDVC3r0ktUGdrL/M60AqT58&#10;van1YOOTg4eVViUSlzOVZFyK+NjhuiV2OUMWU1y7pImRbee4NNng3MYYkyNtt2TZd3SSMbWWBsnF&#10;sm2SUS7EpHaoRxUL0QjBtWDhwVRgRDTYWvQOhmPyYD8qm4axL1kXC1DVSHOcDdYKXjKNgW899yxP&#10;n9vmrHdMYmSUI03WwnlV7PBdyygEzlSWZ3Y2+K2vPM0//t63+ZPvf5dtoOqXVKnDxp7aCrnv1CYq&#10;Ks1ThHxdH/R6lR8ggUlqmxUQyWxtbSJkFsdTYteyNa6prcOI4Wi24N0Pr/Ha62+xd7SkHm9x8dJF&#10;nn36Ik9eqmis0Hg99817xxzNO2Jilb4rxunSKarmigjWuGJ6KWpsGaOWwsBfIhNyuyC3HWk+J82P&#10;kfmUaj6lWhzRLA6w0wfIwR022yNePjvin373Rf7klRd4usnw8CZuuY/vF/jYUplI7peYFDUphyGY&#10;XCAnYookyfimZvvMWR7s3ufugz3mMShXwrAG56zxsYO3PmtA/kDapbA4vMqAKBrZsDCbMlhymZPD&#10;EFyNqqIW66AqZg+GWGM9rxiNChjoCdX6P4xHJc/pBYKx4CoorFOtcyysYWENS2cIThNdhis2omFa&#10;OUPKSW2jxb3hAJ8jTd+xEzq+dfkST9UVG11L3QVMiLjV2D/pBVChZLi3YZ6v+mLogKEXHochv3Ab&#10;zlF+/3OB9PES6QmQJrXRra57dYJHL/IXAdLV31O3PmzU6/nMntO3VFahYj8CvZ1CqWdsqQNeyuHa&#10;lHA54XLEE2kkUksBnRDwyyW2axkh+MpinCHkyHHXsug6wGLFIdnioitZFSdAqnJSiTnNRSHLOmht&#10;kZQEzUMXKTVxgGwKCYTedHkyKpkYNI5Pqx0rdZyIaAhT7Niwhu88/yy///Wv8cpTT/Ls5oSnJhOe&#10;mIw47z07VjhfW144t8MfvPgC//R3f5s//b3v8a3nn4ajfcY50qQel3ocEZsDse00ztGqhJJSghLk&#10;nVEVOwNd6MBqSWMjAWMSkJk0no2RJyyOme7tErvA3dv3+dlP3+Fnb7zDvd0j+uxpJlucv3COy5fO&#10;Mx4ZtkbKvnQ0S1y7M2X3cEEfE2I91lQDkmsRwsEuamSwlyjYoxVYJUYILblbQDsnL+fE6ZR+OiUf&#10;H+EXx0zCnHF7hD+6izu6zZlwyLfPb/F//Cf/gH/44jOcjTOq4wdM0jG+PcbRYk1PiktM6oppxUAq&#10;jEjF/JVJxBzIZM5sbtH3gb2jA3YPjwkksIU7gIQ1UDmnWU0IPmtlBAWFYYzrIlWGxWqR1e0aqqfy&#10;R5kVUiIVZA1cRUFJssGkQkNZniWoAy5m1Lk1zKnyzhkd9wYNPwsx0yH0xig5kLNkp/G6slKbTkxd&#10;uZSWpjD0OxGcaCLIOHQ8XTu+ce4cl41hvGypQ8CmqMJHlsLaO8x00Ksc+iQVIUWjGR5Fk/+NgVTy&#10;au5+PpDGk+yL1Wl/U0C6Anbdk3WG6A0MXjq9JX3cou91ow5RXfHXV26VTK1kDfRNQZnAQ8SFSAM0&#10;xmD7oMHq3uErTzbCvG11QotFxJMLSOqlnozslUexpHiug3wZUnqVJUtpBZqi59F70PMKRYrNGnNo&#10;rQNjCCWY3OSkMaB9R9O3PL2zxZMbE857x+XNCS8++QTfeOZpvv3C8/zuN77OP/j2N/nWc8/w3Lkd&#10;tqwg7YIq9VQx4GPApqChQLFTB0hKxD5AFqzXMKLVACmEJ67yanIocaYp9pq9RGLkLed2ttgejZnu&#10;H/H+u+/z5ptvcfvWXbquJyWorGd7c8wTF7bZrj0Tq5LKfCFcu73H/YcHhC7jrMNaLT4oKB2gE3Ak&#10;LXeclQCGpCYJEztMaLHdDNPOYHFMPjoiHu1h50c0yxnj5ZTR/CHm4Q0mswd8fafiX37vZf53//B3&#10;+NpOw1Y8Ztwe4doDmtxRSVdsohrupJNXKPFYCkjl2QxdFWNPjonzF86TjHDz9i0WrfZvTMqZ4Kwh&#10;hR4vojnuOeNK8sRgGEKyqtyDc6UMnRJ9upo/akccnG1qa5dhjJVvniSKAIVzIYtgjMNYLdoogmoj&#10;paRLTEmjV9AIgCyWZIdYakNfXJo5aWiZpKzZWYOgUFKzFBSBGDA5YMOSSb/kxckmX9vY4nwWRm2H&#10;7yMmFYJndM7rJBk4VVc3XGBquO/fNJCWT8W3cfL55M0JHgzLkOaI2f/LuXP/lqyFsCinFE5A7nQ7&#10;DZQn74dX2UYZiOgDHb6naK8XMgwC/XMCOqLLfvnu2vkEReHVLw22yZNfGwbesN1ELcXgAJd1RKjP&#10;QLClzrkVw2I+pw+ZaJQ9CDME4ydSYZhOZWU0aD73qg1mhqyrVhJd9VOpNpqz2liLjLDWx3rccHOD&#10;00ADBpTuzPQdspwzKcHM50Y1oxQ4UznOjWrOj2vOTmoujBu2raGOPdLNkdDiidiYkBwhq5eerLQe&#10;er2i6l5R+VY2yKLii1mLIEhaJdQCVjQ9dKOuGHtLYy0bVcVG7ZG+ZzE9Is5npOWMtJgSjg/Zv3Of&#10;cNxytDfj4w9v8Na7H7GYdzjRWlAaAqsxupaIyxEbA6ZvMb1KnrlbIt0C2hl5fkg62iMf7cF0H6b7&#10;mOk+1fyQ6ngPd3CbydE9Xtyw/KMXn+Sf/dbX+IOvXuarZ2rG/RGu3cf1U1xaYHOPJSBJHXsmaw58&#10;6SZ1/JTKm6oYa6QAScGwqRs2JpuMJxscT484ODwilayd1HU4wKaIJ1EDlWQkauqqUrvqmNPKsMMY&#10;0cVanUvDuC7lwofxXy5Rt2hUyTrU6HcUiE6m6zDvdF8eWNVEg/ySaIZTQukPI5TxoePSZsFms9Km&#10;JKkQM+TtS45IClgCrm/Z6gPfu/gEz7qara6naoudfgh1K9c/ANQAYWVKoJv13ilZcCsg+xyMWgHx&#10;F7RVHw04rT0zQNBq/3p7VDgqv59XzqZz/3aV7JsKgD32NNo+C6Dlb7HJDG14oOtbV8euddCqx4b3&#10;KPCubnQ4ZLV7+M2iFgy2INGTroCU4iBa2aT0/jKoOluC6itnaVxNu+yY9ZE2Q/KWaCGYTDTxxIuf&#10;C4ieTLMiFaj9S4kX1PakmVdCLt/X8g3luNXD0owOxXdVj0zJuhokF4kB+g6JHduN59LmWB0ifUcV&#10;Ay5piI8NHXbZIu0SU8KgVDIvdqtUHDNohIZBbZOIJRUVbaUyDuBuigc6a3aOM4YUI4aMM4JNEZsj&#10;203NE+fP8tTF85zbGFML9McHHD+8x/GDuxzdu8PujRs8vHWL6x99ykfvf8ydm3cxMWm6YEyaHND3&#10;5NAi7RwWxzCfYuZTZD4lzo5I8yOYH5Lne3C0ixw8wJRX3ruLn+6y0R5yPs95fpT5rfMT/tFLT/OP&#10;v/kcv/30OS7VEXv8ENcd4eIcm1slbsklEyyppCTpZEyrBq3EGqpK69NSUBUkaXr1ZDzh4vlzjLyn&#10;bzv65YKwWELXU5PxSeMp6xwYEaklU1cW57SuWADl5ywgSpHuBhVzEECU3eHEq70+K4axv4IS0Ymy&#10;mrJlboswMEHoeWypjlvUdHQK6v4hWqAkbmjlW60J5bKWFbflr0Er1Noc8ClQh47zWfj+hctczMKk&#10;7an6gMsJMco/q79WYmHLXQz39AgmyCAtn/rOr9BWOLd2qnXh7XQbYF/t9SdAHnM+BaRrq9/ntc8F&#10;0rV14PMuZv3Yx31etfIwOfUbJ9/WZUROvnbyvZNNJZ5TSwiL0ZVXuRx1wAhZac2Mw7iaw67nqA9E&#10;awnGEAeqz3JeTSV9FEQ1VGkwhmtMXCy/lcvgPwFSPe6k9Owa4XNWFcsYtfvq2qykFKRA6lvGxnB+&#10;PObsZISPmp3kScW7n7Ah6KBG7YhG53xR94pKtta3OllUpRzsJBml8hMDxlVqBxODtZ4UEyEVp6RA&#10;zoHYdwpAOTCuLE+eP8uzl85h+jn9dI94fEA/3ac72OfWh1e48eFHHO/uUqWEXc6R+RxZzGE5Iy2P&#10;SPND0vQh4eAB4eAB+WCPfHRAOt6H2R4y3YOje7jD+/jD+9QH92kO7zM+3uUSc56fwG9d3uYffeM5&#10;/vn3XuK7z57nUhVp+iPqfoZ0x9jU4ghY0b4yGYiqrg6274wpxPBFbV2bvDkPnZfpl73yz8aAE3jh&#10;mae5eHaLOJ/BfMaOszQpctYatk1my2TONJ5LO9s8cfkCxhlmbcsyJsQ5feqDklIWNB3tZcEuV5HK&#10;gj1cmTaVjvStgpBKesPeMtbK2Hp0kpYPhfc1ZTU3iBWVvqNyN1Q5UUVN+KhCj089NnbY1OOyahI+&#10;BXxo2YyBZ3zNy+NtzoTEOAbqnDCowy6mtEqJ1Z9/HJgWYKdEbjx60b+etnbKz8Wkcg2lE4t0rNuT&#10;gLz19a/nHBK5j2oDWqnKj2+PA9LT7xkkwLV2ev/QHrs9FfVpbf86UJ4coSBG6e/TAK7ApaW5EF1d&#10;Y1K6s2ChN0LrPIu64oFYfnT/AW9Op+xVNbO6ZuktsTDWA7io9eQzEAepgEEa1TCZJNDbYYAr7NoM&#10;Lql/UqVVTQ1MJujxGEgQ+ojzXu8p9dgUqCXhwpJRt+TZpuYPnnuOP/3uK2z1PaPUU1nwVkq8aVox&#10;XKUctWxzLqQZZSJioiYaWCX+yMZpxYCCuNYr8UbOiRjBuBrjKxKixcpcJntLso5OhA5DNjW9eHrb&#10;kOsNluI5ipYHs44rN+7x47fe48Nrd9g7XNJjMdUI8Q3BVATbEKsRqW4IdUOyTm1jJYzGRJV0rBUq&#10;b/CSiMspcbqPX8yY9EvOVfDSExf47ovP8dWnLnNmXNPkjk2XGOWA7RfY2FKbhJUIMWoMbggqaRXC&#10;Hlu0GHIipaA22aQFogZtI5dsJLKmoJo8ML4rU1LvPAuxHC467u4dcvPOA27fu0/oenxVM9rYYLS5&#10;RXPuLOMnn+Rnn37K373/IXdmC1qxZKtVPYfpY9A5qe9VrQYIUorG6a4yP05mh35ewWppJ5+HhRpQ&#10;Z1GRtXWDIYSogDvU40qRioxrO1wfaLLgU1rFIiejlWJ7US3Ktx0XjeVbWzv83vYFLnaJjb6jTupo&#10;isSSyabdbLKB7DSqZdUS2RTJuYDXFwHpIE2fiOA/v+WSeTa0x+JRaWkA0sKJkIwuPD35FwPS06D2&#10;uH1DMwy1rAvAPeYYHnMcnADpZ/at24egOEUUsobBNuwThsUskVFVAmMLkBow2gGtGNqmZr+ueXV/&#10;n9cPj7hF5qge0VaeWMpDkAWlozSkle1IMc8MUk3ZNhCeSPHk21Q8tVmUX1RxU22vklXlT6rqOGdJ&#10;ORJCh8mRxhgckXHfsblc8OLGBv/i+7/Nb12+yBkLJiwgd8oHGlWiFQb13aB8QyqZF4MWuKRMVtYp&#10;xycZX2kGTiJhrMFVI2LKYDzG1eCc1qQySQvveWXZighZHEksEUsQh1QjOlMx7RLTDpbZc/XWLh9e&#10;vcWNuw85OJqxbHutxdRH5hEWGJbWEQqHgEEjISojpF7ZrCpv2Bw5tmrhfFPx/NltvnrxHM+f2+Ly&#10;uGKryjQ244n43GuV09Sp84OMkwyh1wD+lDAprqRO9UaLmn+SpuOSNHssR3W2CSo5ZZRycHCAxdhr&#10;HKzzdCkTxBJdRRsys2VHFwJ9r9y3PZbOOeJowp4If/XWW7z60SccYWldRTZ+pcZSytXowFLV2pYZ&#10;kAqVpLqIFRQ1VbTgSJbP0tIVBnpZzRM1++g7lRJzzlhbQpxSSR3OCZcio5wYp8QmsOUsE3G4rBAc&#10;c6bPiUWKhHYJsxkXrOOVcxd4qd7kXJdoUo9NPTkEQgoYq8Qsunjp3Q0qYC63kMwA8VKA9PFtBaIo&#10;TnzZ9usB0l9QIn0ckMqgJq/tyzn/yhKpTvzP7ltnpzopyfFZIGUlkWYyBWCMJSTtOFOkwt4Y2rri&#10;cNzw+nzGawcHfNL1HFUjFpUnFkq+lEsGjaj6FPOwnmt/DZ7SAUiTisiq1id1dJnVBDgxKetqe/KP&#10;dUJKgRgCOUW8EQyJUUpMlksupMgr58/xb/7w93h2a0wVFxCWWAK1VfuqlHhFWYVplQFgNMwJm0g2&#10;k60pIJhXEQypSO7ZePokmGqE8TXBCKZusLUDJwTRujs6uOxq4ivQ6NPvk5BMhak32J+23N+fcTjr&#10;WLQ9x/MFs2XL4aLjaNlz3PVM+8giBkJUEhYj4MXgraGuHRuTmp2NhrNjz/lxzaVxw8VxxU7tGJlI&#10;7mbk0KqzSnRsWCn1iFCvOzHgStyxKSmxOWl5YIpXOidlCiMqIYxSFmbtS9HYUD1GQTdn9eZTymiE&#10;jNI4GkcSQyrb5l1kkQ1t1XBsHa9+ep0ffvARn+wd0jUjgh+RxKqtcujPNdCTwdNfwvHUOVQGIamY&#10;acr3sxSme92rtt7yfjhksP+WDyH2pBzxVaUe+a7DhkCTIxspMQk9Xzmzw9Obm2wKTMTgizE15UzI&#10;mTYmQt/TL+dMgKdGY862mUnX41LhrhikelFnsESKgUJNG8NFq5lsgNHPYsF6+2WBlNJzQ3ssHpX2&#10;3w6QPkYiVefIFwGp3qwtXuiQNcfboAtgdIaFsxxOGt4OHa8eHvLB8YKjaszMeaL3Wnu7OBgUKNQT&#10;P9zioL6XS1HbagF4o7hVgFbtPOqEUjlRvaNKYGGHmMmkVHA5Z8iRmCI1sBEjm4s552LH//C97/J7&#10;X3uOS5MKG9Tz3IhoqmhSF5fkko89DICi0mMS2ZUcZwRbeQDEO/CeaJRRK9kRphmDr+hE64kY71Yl&#10;mTEatmWMx4rBpEQOHTmq+iYipCy0fSJkR6BCbAPG0fY9y9CzaAOLPjLvA7M+sAy9plQmlbJsFurK&#10;04w8o1HFRu2YeGFiM3XosN0C+hZvMzl1eszA1r9KLNHwrhwzEhM+6WsICVPJUsfFAJK2lOHIxWao&#10;QKqM92TNBMyFHCQl1XpyEe9icWqqkCuEmOlREurW1czdiI/3j/hPb77Dhw/2OciGtqrJrlFC59Wr&#10;LNZC0bwGIOUR471eRZkvqwmgMuojKZblmJP5UyRx0OtPgZQjTgSfE1UfqNqOSd9z3gjPjke8dOE8&#10;T00mjEKgSgEb+lIhxCgVYDZEEiEofeEog58u8H1QC67JyODcirFE1ZSrykNFUQVTBVIdo8O/n9f+&#10;/xZIv+gHKar9evu87z92e0kOeNxlSAFTbbm8HrPaFiDNWUsbqMPJKBtPWd3FCr0T5gb2xw3vk3jt&#10;6JB3Do+Z1pscW6+FzCzKVk8qhcpsSerTkCfJGoRvB/u95AKRpab9kAYJKqEUVRik1CvPRKPSbk5B&#10;w2qKoyqkSB9VwmpiYLxs2Y4tz1WWf/b97/DbX32WbQ9V7vF9jy+8q6SsFGbYE0nRlPpRpTZ5AgSD&#10;q2tiSkhVkapSStd43MYO8wyHbWAeEnvTIxbtkmjA1zWj0YSmGTGqx2xPNtisPC51OCKu8IDmGGnb&#10;jiyelB0hKlWeDGE3RSVVouYyWNG+MIiCVk6kHMk5Ijngco/LfZnIAVLAeYdYUYeqUYkwkEs9echY&#10;zZIKCZcyPgZc7DRUpzgeyYlU7Ke2kGennJThPmUtFJhYeerJAtbSh15VfavzQgWLTM6RmDLRGBZZ&#10;WNqKpWu4Pev4izfe46c3brGftGDcPAvJVSXMx2qlAtFwuFQCNiUX/oVceDHKwj0AOI+EBOkxQ5E8&#10;nQ9rQJqzLuZ5yJrKmsWWg3KFhp7NmNjqe3b6wLP1iO88/SQXrKFp27KItZolFxOCxVmPMZ4kQiIi&#10;on3tlhFXsD9KIpDICKEPeAyVsWj+yqMOpYQhlj7Q634UU4b2CIii/fCLtJ8HpMMz/Y0A6frfx7XT&#10;QMoXfP8z2wcvqS69j+5b//1Vl5+EHp3+BRMVlJSSDJJV+yhGa393BuZGOGhq3pfMq4eHvHU4ZTba&#10;LkDqlPC2xMrFXGoSiVMVGnU42FRClnLGpaR2pUHJLY4ojBDF0RtPxJFQm2CwambIZAhBgRnUpkom&#10;GAAlJan6ju0c2ZrPeOnCGf74t77Bd7/2PG55zFnnqLLGQw6EKbaEXOWiKmEglftX1nan/ekrkvPM&#10;gCMMducsXT3iozv3+Ml7V3jnk2vcvr/L8ewYJOOc1g/y1vHkpSd5+atf5Xvf/Abf/8bLjF1E2hn0&#10;C+0HI/R9oC/+nZRU8htgVP/X+FsRldNVedXFJ+aoU08EYzLEHgrHrBfBWKGL6gFOoqxByViy90Qs&#10;XcyEkBExjPyISgSfIiZ05G6B6dsS+5jUFBATuQvkFIhZ1XtJUZ9rzIrMQ21B4xDnSBlC1GiHPNQH&#10;s4L1llkfOTaOhau4Pe/4ySc3+YvX32Yfx7Ka0NmKHrVZa9C5xpRGEbWnr6wmOo7sakwVgWNoWQ2k&#10;A/AAjwSxq0NH010VgTVCAHTByPR4k9jxDjM9wu7t87Sv+d4TT/HNnbOMZjNGXUsTe3wqnA1Z7cxq&#10;RhIIos/XJMRq3KkLKmFEI/QCPRFrnF5TzNji7MtFQ6I8/YQQ17FhkJZOtf+6gLSLKgn+HCBd/6HT&#10;gKqq0YlKO3xzuNHHXSSP2570Qa9iGk+1zwIpjxjS15vETC1aJTHlSHJSCJsTUTK9syyc42g84e3Y&#10;8Xf7e7xzOGUx2WHuCtO3aIe5EvumhigNj7E5qRoU8yosxMWoEk8x1JusHs1sDL1xWqTP1nRGz9+V&#10;GkcrOywl9CYWr6Uz9ClA6qlyoOk7tkPPeDnnlaee4E9+5zu88vQT1PM5oxzwJmJFC4r5AkdpGKiG&#10;woNaTBIIYr3mVhtD14zpN7a4vVzwl6+9zt+9c4VP7j3kcNmz6IOGRWlgADmo2dVbz6SqeO7ief7B&#10;b3+H//Gf/nc8d2kHFxeE+SG5a7Fkui5C0qoEoe+hRDvkHFVxUhzQuM5TkyOv2ZWFkr+e9bmkkice&#10;xSBVQzSWg8WST27d4erN29zdfcj0eEZOwoVzF3nm8hN89ZlneObiBTYrB60mD0i/xBavMl0POSrA&#10;ZPX0uz5gogKtBn4qYCfRjLSY1GknGWKMOge85TgnZn7Eg5B57ePr/MXr73C3jSyqCQvr6QpJdRal&#10;naSokUk0BE+LH1I0nXLewdlVmsgApPpBl6BcQEnPOUikmmShJx3mpmpugSr1NO2C8WLGs77iW2fO&#10;8o3tHc71iWa2oAlKnKMmpL4IPbroSxJM0kB7pQ4EQe2gMWeCMwQr9Ent1gYVQIaQvHwKTNUAt7Zc&#10;/FcMpKs40sHBN0gBX9RO/9gAoOv79HkOgPjzTQGP7h+CiIdt+tBPXvpbw6A7+WYZQGVlHr5j0DTH&#10;JBmp1PMcCEQrpYBeRTuacL1d8sl0yv0YtaSs1fS4nHWAOzSTQ4ra7LPynE5iZCslNvuejbblSed4&#10;pmp4rhnxXDPimabhclWxI0ITk2bspMHbmQq46fqhJBCqchnRUhp9DsQcy0JdpI6cWXY9i+WSFDMX&#10;z19g5JSxXkQlzspZZY1PSZ/BKghaw1oGcusolk4sra3omg0e9Jn/5Uc/5s9//AZvX7/P/XlgQSZY&#10;R3aWZCxBqxgREJZ9Ytp2PNw/5Pa9BxwdH7G1ucn2mS28d8TQkUOvcZs5KWtVcfh4AVs4AHxWOV25&#10;iTRQnhzwRsF15X03RtXrIrUEY8j1iOAadmctb39yg7969Q3+80/e4ycfXOXtT+9w5eZDrt7f5+r9&#10;PT65c4+Pbt3hzv4RUo3YuXAR66vVQ9BCkKISZ1IyDoNyIujU1rGV1Kynz7D0qWSN7DBGbeGdCJ2v&#10;mdmGN6/f4u8/+Jhr+8csmzFL37AU5fRUspphbKuyPmgpGZXodPQrgKrZRq9RBK0XZYyaI2LCFQKY&#10;crrVKjQArm7W8xpRTlofI+MQqKZTzoXAb1+6wLd2djjX9UyWSyZdCaiPUflsB+GlmLc0RVQvVPup&#10;+CKy3l8yhmTU9islc8sMvgVKeqywZp4Y5vsaFJxqnwFRhpv88m39DI/DqUfwS4bV/kTyT49kNmVd&#10;B2Sw831OexworoPoCZB+Mco/rq2D8NrWx7xOAWlx5MCQ6VRekpVnc7ADmURyqtpmC9E5eutZGM+s&#10;afhwOuWT4yn7QNdUtEZU8ECwWFwWbJFCXYpqs+w7trqe82QuW8PT3vH1zS2+Ot7g+WbEc6OGp+ua&#10;y95zvvLs1J6Jc1oGOajqiGT18ooOvZTQQBfjNDYvB5JEnecGQlbrplhP30fm8zmIcPnCBSZNUyab&#10;Og1OcsULkIZYKpNqH2UMPZboG8Jog3vLwA/f+5B//4Mf8vGDI+Yi5NpDVSFVpexGxpTyyCWd1nkQ&#10;S5/hYD7nxo2bLLslm9sbnDt3BktWIE1BiZZDj4maqqoB8ZoaarK6WnRoZnWA5IQxWokzl4wsYxx9&#10;SGoA8BWpamhdzZVb9/jbNz7gP/34TX7w+nu8e/2Au8ctB11ilmCW4eGi5/bBjE/uPODq3bsczBcY&#10;V7G1tc14NIKUSpIBSFZQTVGBlFCcM8W2G1GtBqPmBQFyLhlj1tGJZYYw9xUfPjzkb9+9wnt37jP3&#10;IxZVw8I4lkaLOK7W/jIB88CMXyBPQPsplb8rkUcFBYZFuNjjnfWqtmc1nVAEmmFWai8rSEtWJ1wV&#10;IqO2ZXI85eXNLb5z7ixPW8NoNqNpW0YpYYISxuhllv9WQD28tOk7IaPOySQqvVNo8zTNdLgerSCg&#10;4LTqDFgT7gbg+rntS+LN0L4MkJY3j1zf44E0FjD8JYB02P7I38fs+3ntccc+vp0A96obigNjdX3l&#10;WRhsKU1hyJIJqQdnsN6TnGNpHFNxPBTD+4cHXFvOOfaWtvL0op5pXT1VfXFDznToaNol52PiYgw8&#10;7RwvbmzwzTNn+Mpkg0tG2ImBrdCzlSJbOXG2qbi4tcmZ8QQH9G1HSpFQvPZiLX1MJHFKEEwm5oBY&#10;Nd4nSURJtKHHuxHGeoyxdF3gwf17XDx3ns3NDWrnMDmR+khlvdYtX+tXZ5XlJ2ZIxrAUC5NNZtbz&#10;00+v8z/91X/m04cHdN6Tm4bkK2X+MVYZ0AenhlHpNBuVNhRgDfO259PrN4mp46knLrGzsYGTSF7M&#10;kb7FQ6llroHe+tJaW6ChT5mSzk7xkq+eswCWNmakqpHRmBmWj3YP+H/95X/m//s3r/Hm9T2OIiyd&#10;ofcOGXmktvRWSF6ITpn8D+ctn16/zbXr1zlzdodz53aonUDfIzGqylkkVJPARjU7pTTwKSj/pnMG&#10;IRNjUMISDK1Rbs99hBvHS/7ijXd49/Z99rNhUTfMraM1jt6omqjj9kQ4yBQLksoD+vslOkRD2/QL&#10;piy4oY+kBNY4nNO6UalUXRie1zBbFD5LP4vW+aqN1rDys2POLJf84QvP8ax3bCwWjPoe23U4hqgF&#10;hW+L2kBVMh5G2GBKKACK/raqwiqZUkDUDiKonrDsLziF3vgqBfxzwPSx2PK4bV/QvjSQDuLhqk91&#10;66NAmn55IF3//DgwPP39L2oDCH7RawULqtmQy70NN6i7i3Qq+kBVakBzxI2hz0JnPJ0fcWQbPjo8&#10;4oPZIXclsRjV9N4XM5iolFSCuF2OjCUz7ls2lgteHDV8a/sM39re4qt1zaWc2Fws2eg7mnZB07ds&#10;ktkkUcUe3wdqYLP2VNbQLxcs2gV9TmRraGMmGQvOKnN/DoQcyEbNAClnmnpMTkIfspodjKEPidu3&#10;bjFqRpw/d5Zx5XFGySWkhO8YEaz1hF7LVJuqJjrHHGHuG966dYc//9mb/Pjj6yydJ/kxyVaaImoM&#10;1pkSRqaASbH7ZqNVBiLQJTDesuwiR9MpQuDlF18oNaQyLnaktlXbbAn4Jmssp+TiCc8aHC8U7gHA&#10;iBJ2ZIRsNXDdbWwyx/H6pzf4v//P/x/+/oOr3O8icdSQN7ZpXUVv1YmWjNVQGufJ3kFdkytPnwNH&#10;RzNu3rhG7Q1feeZJxt6qEypFTEiYkHBJcLmYiLJmh2HAeEhJ/QvWWsR75lim2XDoPTf6nj9/821+&#10;evUm97rIsh6xrBvmYujMCW3iCYODEGJSFjDAG6cqc8rYBFU2eNGSLDlljFgq68u8Vck2pkQMsZQ5&#10;KZpOAbCVEAJ6D4VoxCXwXce4XfKsd3z30kXO5Ui1mOFDwCLEGApMlIy9qKnPg2RKLlEG5ZWHcipl&#10;RUjlWkRzQlZTegBSja/WZ7ya7mvImYe5/fPaL4A3OT8KeI/Dql8rkA5OpMcB6Xr7VYGUL/H91W0N&#10;klYx0g+fGTqozMuEeui1pK3RcBQxLHzDcdVwu4+8ee8e12PHUVPRVTW9aG0bU4Lt1SaalXiiXbAT&#10;O56vK17Z3uGro4anjHCm75Vvseuogxbdq3LE9At8jNjQQdeWMtGWxnuct4QUWbZL2tATrSVbDX0Z&#10;0lBT1kJxpvCH5piJUUmPjRnSCYXF/Jj5/JjKOy6eu4DNckLYXdQpfX4qoUeEFkPnK6bG8TdvvsPf&#10;vPUuR8Yio02C8WA91mkBPBl+30jxOBkds4NX2Vps5ehiJObAfN4hMfC1557l8s42tu+gb3FGNHut&#10;sFFR7H7DfaiqCBllohrKMufiME+2gtGY1ta8c/M2//4HP+SH715lP0HnR3S2oTcenCYTIBoWZX2F&#10;OKdO91JDPiXwAtPDBfPpIbXLPP/0k9jQI32rhQCjepcFUeeYqDNFRCMKhucSk9DjWdqaRTPh46Nj&#10;/vrdD/jxh59wlCx9Pab1FUtj6ESrbSLKJDYAaYoRI0LlHZXzKq13AZ8yDUKdBbqeylpc1igPmzQ6&#10;xBldbFSiL9VLy0RnJYkO8xgNAczFVBATvus4kxIvbU54ynt2YmDUd9jQKdFPVEeroCXMXZIid8oK&#10;ZAaw1D6iiNVo/EqZn6ZIsuosU+1Doy3KhZY5rnHgq9n+CHitt0dw6edgx2Pb2iGPw55hW87lu78s&#10;kD7WBvqYH2Rt+/rez/vu57Wf9/1hrzFrYDpc3/r1ojedi1MgG1U1WmPpmjHTuuFGH3l3/4AP58fs&#10;epg3VXEyaa+ZooL4nPFkqq5l0s55yhleOXuGFzc2uJgjG8uWUdtSx54ataNqvk9aSV3KNF8Y4HOp&#10;NdU0WGPp+o7ZYkG0FqxmYIWUMc6U0sVFpRpINXTJV3unkUI0IkyPj5keH2Ot5YlLTxR76InnViiB&#10;02Lo0Vz5rq65fnTMD955n3duPSQ2I1LVkDCIOIz1BXyV3DeLLQO2xOMOlVYFvZZCvpJKHaVaMq+8&#10;9BKNCHQdJiUNm0ElopUdbxWeozNKn2uJBCngELEEWyGTLa4+POTPX3uT//h3b/CwC3TeadlnW2Ns&#10;peWRAckJZ8BZR4wJ7z1itSKCNRZvLKnvOT46JseeZ5+8xPaowoQW+qhEycVbX+BCgdSUZyCOlC19&#10;crS2oau3+GjviB9d+YRXP77OvUVHrDfobc0SoQNwWhHAFKeLzRph4kq1ASlZVzZFtV2mzChlqhAw&#10;bYsLHbYU9zNRQ7c0eVkB3hgFs1QW4wwF/E/skoI6mW1GK892Pedy5qXNTS6LsB3VD2BSUEIdUQeW&#10;pGFeqO1Wz6/RE4Mk+qjDaHirwCmUzDu9qgKkxUZa5pyaL07O8eg5P7/9/G88pq1f4mN+Q0QXpxOv&#10;/S8BpOtesXUgHT6vt0f2fc72L9N+3vcf3XsCmitQXf9rCvO7NURrCNYyd5ZpM+JOhvcPj3hrb49d&#10;Z5g2jpkXWhGtyyMOi+CKh96HQL1YcNnAy5sbfHNnh8sIm62SitR9j8/KfWqy2tPy4MUtnADWKIPU&#10;AB6V9XjnQKDtA8uY6HImFJ5DY1StzlkDxFWqNBhxeooSapIkY5yjCz0Hh4ccHR+ztb3D1vY2VV1p&#10;B5VHqZKKJgMEY1gYy08//pSffXKNu/MFoWkI1mFskXgxYJxS7hnNPsnoYBGhxH2qVJmzSr/WOOWc&#10;DB3z/QO+/dJLnB2P8CmSQ48p4VnlJkq+dfmt4XkW0Cq/pmEnrqa3FW015kfvfcB/+OFPeefOIYyE&#10;7DyYCmMqvPNatSBnvGi8qZRJbowuECJa8dNkwUoitIF+saSyieefvEQjGROS2vKClnw2emE6/Y2S&#10;2EQcfa7oTcPcNXx6OOcH733Eqx9d5c68I9QTgqnLwgXRGIyzK4+1y6X0ckp4azU1NXSY2DHKmUlM&#10;bMTEZsqcNZYLTc2mZDYkMyZj+xaXo1IupiGyQWOQFab0WalooLNHMqvwqaGyhO9azqTIy9s7XLKW&#10;jRSoo9LkxZiVfLuwmKl+o0CYTF7FuibRp6d/1n5rUDOkmJlOYKWMJbWR6rEKpCB63Wsq/2+krZ32&#10;cdgjZbxnfgUgXW+ngfSLtq9/Or3vy7bPO27YKmVwMEQcFADVfeWarKiH3grBOdrasWcN12Lg/dkx&#10;70+nXO+WLMYj5t7SGg0RFFRSsUlwRRKo2yVbXc83N7f4ztmzPG0d48WcUdcxTpGarMHHfUKU4gmy&#10;EjNY0dAaenWsWGO1tEPULJ66qrC+5qBdMu+CxkQ6X2qE6/AyxacdYsT7GhFDiIFQ8qND7JUFHeFw&#10;OuPuvXucv3iWza0JzrnVQB6K3WURgrUch8Rf/+x1Prhzl7mx9PWIYAx11eh3y2KQpQiMZQoZ9Xis&#10;Iv4G+DNGExaccZiUiLM5T57Z4ZnzZ9hpPPRLTFb7qC4EqB3wEb1NPSxaN6o8U2vB17Sm5sG85z/8&#10;6Cf857c+YI4gtcdWI4ytShE9LVfinaFyFpG86qdF35ONxZX+tTmppgB085bDB/f45lee5cxoRC0G&#10;ico0n5LG0WKHUB5Hsp5OPEtTcSQVN2Ytf/b6W/z446vcXrb0zYjoa+UdQGtMZ19oHWNAcioJIzr3&#10;UuyRHKhIjCSxmRI7OXNehCd9xfObW7x87jzPjEc82VScNZZxCIwRfNSsJBNDibHV0CaVBHUEZQbp&#10;/+QlQ/JIu2QrBF4+c4YL1moaaIw4lSHVJpuGsjr6jLIkoincDY/YN/VZ6nu9huG9vk6AJlNsq8Nz&#10;Xi2nmo03gPPJzP/l2mNDpXj0tI/DnGHbLw2kp394OOHpH/tNASmfd2zpUxmMc8OmNSDVbXpdyUBv&#10;hbmFXcl80i15Y3rEO/NjbqbEtKmZ15alUZIEEaOlGRBMyviQGYXARtvzrKv4rc0zvFRvcK7v8YsF&#10;frnAhF7tqMZhg8XjqaTGZQdBpTVTGKQknZQXKSHxeGNpxmPmMTCPkR4hiSOkRI4a2iIF1MRoFknO&#10;GbEG4wx93yE2gzGIq8B6jo6P+OTqpzSjhvPnzipDFEIKASsGMY4uQYvw6pUPuHpwyNw6UjMiisE5&#10;JXM2hpXqvjKVlPdDvxssJCEmsMbTB4ghYvpAFSJPbk/41rNPcGFckRYzyJpJt1rpS2QExQapZYgT&#10;Ec0WSpKJIgRbsbANb129xZ+9+i4fPDjAT0bkUh5Z03fVPui8hVKvKBmV2rucqEYNtqpIqJRpEbwx&#10;WuAvRkyfubQ54vKZHUZVpc65DCIa85uMkKynN442G45wHEjFx0fH/C+v/pRXr15jF6FvxnTWstRl&#10;B2Md4oRcyBe03HUpLFj4KYxkGiuMJTHqWrZCzwvjMd++cJ7fOn+erzUTLsXA5RB41jpemGzwlZ0d&#10;nt85w7ax+JjIy464XK5IdnSeUHpabc3DlFeXVlL9pF+ykRNf3drijAjjFKliUpC3jtSrdK5Zggkk&#10;Eo0CaTRKkDLw7uoTVcAt6SBlzp68hpYpjqnBjj/sF33uw2x+9KhfYzt12tOY80sBqVpUdcKdbr8M&#10;kGqHfPZcX7adPu960wl88nSMnLwfjkomE0xmaeBh7vl4esj7R4d82LbcInPoHH3T0BqhJ2lNG+cg&#10;iwJYTNQ5sZEyZ1Lgpe1tXhxNuBQjo+WScUqMJOOLemaTkNqEs5VG8qSMc1ZJMWLCiME7j4h63RHB&#10;lqBoMQYzHtPnzGy5ZL5cIqLhLYKaGxDBV56ub/We7aCyFolAhFAY17M1LBdz9vf3SSly8cJ5qqLy&#10;koWYldeys463r9/k1uGUaYbeeVwzKgxUJYuoDPFcSlJQVGUpEqmqiQoWMSSs9ZrA0HW4ELm8WfOd&#10;rz3Lpc0RcTkvs0fto4ICiSS1mSYKPaIZSh+rMycgtOIIfsLfv/MBr334CXdnC3IzxniHsVb7y3m8&#10;8+SciSmQbVZJUAzitVyydqXDicUaSCFo9lLO1DlQ9S0vXH6CnfGYuGxVCrNafiYYobeOhbGEZsLM&#10;1Lx18y5//rO3ePfOA6ZVxbF1zHJJFhgqbxqjC0IOSHnm3jpMFmKvdZ1cjtSxZ9K3nImB55uab+5s&#10;80I94nyfmMzmbLVLtvuOrdAx7gOjGBnnzE5dcXFnh53JhNB2zI5nUMxDFANMlhOztKbkqmZhCj/C&#10;Rk5crmrO1w0jkjpJE6SY8KLeekFtraBleJIU1R7NbDoBvWEWKohmdJNqIIoLq21lbMEpYa5I0ydb&#10;Ph8PvqidFgofaadO+XmYo0A6TNaTa0s6B/Qg/ZmTfweJY/2l2046ZADQwRuoirbqKIPUkgav+bC3&#10;bP+il55bH/Lj2smNrktHw9UXy5ooiEaT6S0sLeyHjo/2HnJ9PmU/JxbW0VmvKpoODz22GL8jkKwa&#10;wckBnyI7lWPDahiPDQEXwSWHSx4bLZIEsUazp2wk2EAUJb5dZSWV9UrImBRwoafuezZC4Gnv+MbO&#10;Ji+MK87Fjs2wZFRInk3SbJIU1BOPaPpizsohivUE4+ispa0cM+9YjDb4eP+Yv37jA/7iJ+9yfX9G&#10;50akakQwrpCFWMab24zGmxjrWVVTxa6o+IZOlqLSC+owyjkON4PYQa032ptZr9cIOG/JqAMtZbS0&#10;cSoDfAiD0h4vwAw5KTW2PgA1IKSS5r57sM+8bTG20Bx6Q3LKNWtKhpBIUaVFIxSyKVU21diCw+JK&#10;OZVc8rqjFags09mMZdcTgxKZSEmE6Em0BhbO0FYVD/rEa59c5W/eeo+3b9zlYYCZVHS2JlhPLwac&#10;ZoRlW+ZQiQU1pXpm1kgqBfEQ2Gw7LmfhpfGIVzY3eR7DhcWS7dkxW8s5m+2SjbZjvFgyns3YOj7m&#10;7GLO5djxvEm8PGn4zvlzvLS1yXbf42ZzXNdjQyyUdTq/IK8y5pIIyTpaY7gxm3JgE/PK0lrN91cH&#10;qSZRGNRMZUTL55ANki1GNJ06rdk19cfUY78CziGapkRmaKxpWUxRB+bQDEPySDmwzPLPazq3Ch3i&#10;2utXbYp1AIUhrCz2JQdtZX1aN0uftAJQqxcUUD31PYYTnpxluOVHXgXsft5r+Pfk72eblOtY/6YC&#10;oD7AXGwuyWjd7ugtwWue+wKhE0synmzsI3ZIUNKFVAgjlKMzE7ParmoLTpLWp5FibwqCiRabtZSz&#10;OEOQSLCR6BKdBM2AKRNpABNTnCE2Z6qkNcDPxo7nvOEb2xt8fWvM2djRdAtcaEsJ20yOAWek2Cj1&#10;gepzMVqozDqis/TO0tZjFtUGVw8W/OUbH/A3b13hw3t7HGUh1g299STnqUYb+HqEsxWVrcgRnPE4&#10;WxVy6EKoIRQvfdTyaDIMKn0eMWl+uhFN9bQ50Fh46vJFmromxFgeVtZLjyV7KMXC7Tmw0p8wLKU+&#10;E/tUsnYMMUaWy5a+V2u20rIJyVqMtVpOenCkGJVSdRZokJETp/GPUb3WOZayGs6AE4x3TDY2IGel&#10;9AP6FAig/LXOcWwst+YLXvvkU/7qzXd46+YdjnAsfc0sCsF4xNcaylacnUkgD1ly4pBkSEElcY9Q&#10;p8i47biQha81I17Z3OZFX3Ox7dk8nmmaZgrq1AwRHxJ13zPuOza6JZPZlMn0kPNdy8sbE759/jzP&#10;j0Zsx4hfttg+aMWBQqIjJC3uiHqko3HMjeXmcs6Nbs6hFdq6orOClFCq1fRP6YSoJEkB00IaM6S8&#10;ruaijk09UhfFkytYk0QHUWZt2qseNCj8w0z/L9MGIB0cpNoUWAeb7gqUftnLfJwp4FdvX3xOnSyP&#10;9PojsrF+R1dQZxxbG9u88OyzbI42SqC6OjlijMpYM6wYZXBIhpSSlo3N4KzBOqsST/lqYlh5i9SU&#10;Nf4zoHRhqXjUWS0UeqCgnn3J4MTgMfjQMWlbtpZLXhg1fOfSeZ7who3QUnetllYmaVC8FFplyVoV&#10;NeWSyqhSZI4Z5yt6hDyakDa3udv1/K8/fZ3/8NpPePvuXfayMHcVeTTBNCPEOg0HKuWajbFgNK5V&#10;nCueCyUaMWSMEZwxYDX1L2XR+umpxxnBW5RNaOJ46YXn2Ro15L5XFb5kMulL8+hzivqK+iJqdlbs&#10;A6HvV17z2PclTVKnotXL0n5di8tMhdfWWYO3Tnk2ncOhXvgUFNTF6Dhz1qq33xjOXziPGKEPkSSW&#10;eZ8IvqGrRhyJ4/rxnB9++BH/8bWf8t69B8xcRRyrTbSzGquMKWaXNIR66fPWGvJOKy6EhAuJOgSa&#10;ruVsijxX17y4sclXqprzfWSz7RiHSB0TNkRyH0q1VWUb8zHh+0DV9jTLjs1ly7kQea4a8cr5i3xl&#10;ssGk6/Fdh/St2qdLCJcxEFIiZgXSpXEcWeHjw30epMiiqZk7Q+9AKkeyECTquM5J8aTMl5zLui52&#10;JUWuZmgeQFTHf6LQKJ6a4utq/Rdt+6+miT5U+389d/7frqzPeRCv19XnzzYZnAzl9k5/9fOO/bzt&#10;p5taPvUXHtdOn2cdUB/dp/ybgjqPXNXQbO1wuFhy1AWOQ6TNmWws0RhCWUwMRtW+LHiEKiXGMbED&#10;PLu5yTljGMeo5ZIHgRA0ikCGMs6DBK7qzHA3Jz1X1l/RgHMQrPfEdknjHZX3Cmp1w/GiY9EnglE1&#10;USWbkmFDxhbbVYoq7XjU1hbaJVVVk8lKfGKhl8zdh/d5cHRAsJbN8xcxG1s8mLVcv/+Q+8czYuWJ&#10;VlSyLsznxtpizxz6uTwdo04Ctb9ZjNW419jNSfMZO87w7ecu86e/+13OOMEvF9RJ2enNmjo/OONU&#10;wNb+0KeqTgwjWps9GstShHc+vsqN+w+Z9pFkLMZ7Mlra2RmnNdtR77g1ahggJQ11WquJ5J2B1GNS&#10;pEI03EgiLz1xkafPbbNRVRoG14yYZ8PceN6+fY//+JOf8eOPPuXuomfha7pRQ+cdnShZuHrOIiZH&#10;vGiwvS1M/TlDKg5InzJNiGz0HWf7wEubG7y8uclz3nMuJibLjjokfNI00Zw0lRhUq8nFQYMprp2k&#10;ZoMKR20d49GYDBwvFxz2SzqbSaVyacwaCRFyQlIx4ZAwJhGWS7aahrHXpACnwQo67gYOwWIX1cQM&#10;lU4lO42aWJuGg1lvvZ18/vx5zqn5fHLMyXz/vGMHs+P663PbqV2P++5pDRgpttKs9/crASn55AdO&#10;7/+89kX7hrYuyH9eG86jEvYwuU+OkvJ8VsBljBZ5MxY/nrC/WLK/WNAiBG9J1hT2eP11k9VjLylj&#10;QsB1LePQc6HyXHCOHaAKQ764xsVp0PhAVXdiv5VH1uLyb1F5hJLck9XppIHVaje0RhiNx2Aquqg5&#10;9l2MxbCvkpTICrGL7a/YXXOiqSv6kAkpkYrtLxrAWXaPpty4d5/D+YLJuQukesyNh3vc2N2lM4JU&#10;FSFpVIB1jhhzycIZbO06XnIuwU9GPeSh7XExUqeOqu14ZnvEv/6j3+flJy8yCj2ub1WqzqrgmVxA&#10;dCWhK4iy+reAqDNkA0Eg2Zrdoymf3N7l3v4cW1tsPVZHU1YwNUYwRtTTXshPJGctqGetOvaG/ksa&#10;+O6ylk3e8YZ/8N1vcXFnS1mUrCe6hrmpePXKx/zN2+/x3oOH7GdDW4/pqpqlGFrJJGuxtVetpfym&#10;w5DIq0iQHBK2ZCo1ITDpOs7nxFfGI7599hzPVp6dtmMyb2m6nipp+eOcNMrBOnfK/leAbBBwoo5J&#10;KVEdrq7oLNw62mMpWavkitADWEsu1VN13mgWWN91LI9nTKqKJy5epJsvdVyutawHaAKBmGJT13Nk&#10;1myTpyZzLiFvJzvL834MNqxvOw3G68c+svUx5+ELtp8+xeO+N+Dcrx1IGW6j/MDj9n9e+7n7GQDn&#10;i9vJeT4LpOVmyvbBLqNm4WYyYR4jB4slx32/4klMpbZ3SiX4PWe1BaYeHwNNCuxYw+Xac9Y6qhiL&#10;xeekC7LkFTlD+XUF5vJ3+I/BdgRY0Zz4FAO1A8kBsgKpN5a6HmFFyZGXfa9eZ6O2PDFKQJJBQ6QK&#10;k5IVYKirZA3JmuLJt+Acy5iZLjsOZgt2j+fsLVoezGYctS0duUh4rFJLKRRpCqR6Rwrgmr8l2WAS&#10;uJhoQo+fz3iy8fzRy1/jn//u99gm0oSeKgZMCIV8Y8hwKhazrE6m4feQIgEbzZ5KJKIo65Ubjfj0&#10;5m1u3D3AVKJA+v9j78+e7UmS/D7s4xGZec659/7ub621q7p632p6pmd6ZgAQJACJokCKxABcJKMM&#10;lBkoSiRAPmgx/QHzB8hkfJfJ9KRHPUhmepIZZTIZSQEciAQwwHD2numturqW33KXczIjwvXgHpl5&#10;8p67/KqrZgYAver87jmZkZGxeHzDw8PDPbZeXgff6KsVD0ljEqF7BJsN9lijBeXESuHVByf80re+&#10;zr2jDdJ07Gj44dPn/Jf/5Lf5u7/z+/zeR8/4mMhF27FtOnZNSy/mKUxisI0/TDI0CwmbWKsZUsyF&#10;VYHjnDne7XhSMl9ar/i5x4/4QtfyeBg42fYc9Yl1hphsog5UFdKkvBJq8DjnNd8UCahvkGXipiN1&#10;Dd9/+jFnOTM00fy3YhteAYtJpmISfNLMkBJpMN9nbWw42RzRRotIax/bQMbLNPGD3cdL6YX037O/&#10;fs3GwnxDaZ9uBtI5WbrDuUx08D2LS4fS/JkEUm5L40vlKzqDBVWmMaomGfWX5aFiNpu4fjhWb0VN&#10;y2XJPL28YAv0wc5fG5DaOfAoWChgHehKZpMz97TwxqrjSdPQDmaDWMFUXSItY5uIfcT9i/p3kyB8&#10;pxK1pSiBkgeaMNkTmj1eYdW2rNsVgcCQEjs3wq/6S1s6+dJR/bSRFPqcIDZI20xn90MkayB0K6Tt&#10;uOwz3//pB/z0xQvOUyaFwFAyEs2GlKJoMX+XYJ77p6mhLifFjjdm5agUjtLAaer5lS++zV/91V/k&#10;668+oTl/QZcHmpLNYJy6YWE7+yaJ4op878e6mRbMIB5Xw2gMHN9/yMcvnvP+h+9xvh0ooTUdr0vN&#10;Nj4rPxhPh2j6U63RCPwdTRBr85Q5blveefMNvvXlL9F1LR8+P+d3f/gT/sEf/BH/+T/6Lb7/4oKL&#10;bk2/3nDpFhIpRkowqdzcNprOOkggSmMxn0I0g/ZcWCsc9YmTfsfjUvjiuuNbD075+r0THu62HF/u&#10;OEqFjQpd8R1y6gk5sQ0wdR+zYkdMtfh4CCDB+EeiAal2Dbsm8pPLCz64vKSPLant3G7TNuKKh2Qu&#10;bllh+vHAxXbH+YtzTo+O2HSdjwnT05diOtJROPBYVTYMZ7BXu8H3pfaoTtTX0HJMX0/X53ErLR49&#10;hE23Aul/8uSVX9fyyYHUfu/dvvHZSjelmd+5Kd24NOOqqZTNdObxKHgLCNDGyLbviesVOUae73Y8&#10;3V2ywwy+FWuDVpWVKA3ZvNLnxHEaOE2Zz61WvBob2t5OkEQ/G0yVFcTKrWKVkbpsHctljWZg767R&#10;XNIrpXd7SN+kCIIMhXXbst6sCTGy2+242G3pi9tKBNORxdEUzXZizW7R3hVjQ4wN1dephMaW46GB&#10;tuMyJS5TYigWnUqiGecY55iDFKtgmemEbYIQtfjzbeo5SgOPovKtN57wL//St/nlr36JePGcJm2J&#10;mmw5j2OkByKk8pAdm/JzUtaeZusoHppELIChCLFbc3zvPgn4/o9+xG7IIJEmmoNjgkv8wQG19oUE&#10;2yQR2+0XcesHNSnu9PiIL7z1Fl/4/NucXW75r37zn/Cf/b2/z2/98CdcNiuLILBy72BiwQLVnZbY&#10;u30H0i0MxKW9ECLkTJsyxylztNvxOCe+tFnx7sMHBqKDOVBe9YkuFRoVGsK4Q2x20krJg0+dQsA2&#10;KkPVIQlmPmSnOCgB+hA4Q/gY5YfPX7CNLaldMYTqHMdAoVBIJRNo6FYrclb63UC/67l88ZyjVcda&#10;Ap0IndhJJ0rxFYRNggbuNg5GqmPT/+6NafFCjz/39Znz758GkB40hVo8eghzRG4B0v/48ZNPDKRT&#10;x11zf0bqjTyn5e+RfGWHcMtshTdvHYz7oGk2aL576+7zcuoJTbRlbtNQuoafPH9GXwrFd1kboCuZ&#10;lSbatGOTeu6r8pjAa6HhnfURr8aGLpt7tQosdekltfy1nDBF83QJdgJSB5RiBn4ahKFCoZjU1lJo&#10;gFXTsl7Z5tEuFfqUGYqFVZbGJS0pJCnkAN1m7fpXszqQIkgOtLEFFYoGJDZI11q8oMY9PLmurdrw&#10;TVK37dj7Nhl4GJWomU4HNiVxXwpff/UBf+Nf+gt898tfoOsvKOfPWHegIUM0U6OcC0XHRf0Ini57&#10;OQ+4esSXnOqHAVTMw9SDJ0/YHN/j6dMXvDi/cP+bJnnGGN1qYppwi9pyVwGCTRZVag1AI5H1as3x&#10;0REXfc9v/MN/zP/vd36PH19uSZtjytEJQ2wYJJAlWBhqheIW7rYX7zpaNd1jKopih3tjTmxS4v6Q&#10;eVwyXz3a8O6D+3zl3oYnFMLTpxwrrEpBkp1oU2ySlDqZlGxWGpjVSaNCqw3BB3Q9G1p0sHDMsaGP&#10;DWdBeKrC954+4zy27LoVfYjkYOHBi5jk34gQNNJvk0F1Y3mny0vOnz7lSAIPuzWdTO4ZzXODgaet&#10;BibFw/zP3lAOFTjq5zDdHUgnHLguv30QddWfzeh7H3vlfh6fAEh95ruBlgC4TL68X2l5ffl7SdbE&#10;16dZPl4BQGazmi86vJEKTTCJRJoIbSQJnKeBs8tL0mB2ml3OrPodq/6S9XbLw6K8td7wtQcPefeV&#10;13hnc8wpsPbBYxLpnHVsibXPR4uajOWr902SzG4TiQNXFIxpHWxDDBxtjiA09MPAMOTR8DmL+S2t&#10;m2ZF7WRQDA0Ri9QomAmQUgOfiUUQDZj9rIclCRLJQzapRwI5J5Oag+lJweK/By2spNDmnldWDb/6&#10;1S/zV3/1l/jKKw84ylvC7px1zGjpKSSrpW03Gw87Q1oMH/tr48sGmgSxGPKYvV7OStN0ZkRf4Ojo&#10;iAcPH/D9H/yA7bYn5WT5tS19LqPFQWxspzvGOLOo8NcgNMHsT1PKPH9xxo/e+wk//OBDnuVivgdW&#10;a3LX0SPmB8FPK2WxPNtoG0llmIXDxuxZWxG6NLAZek76nkc58cVNxy++9hpfOtpwv+9pX7zgyI/U&#10;NhqI4rGPivGVYhNXjRgQo60QJCmxmAqm4P4e/XgtbaAnkFYrtqsNPxkKf/j0OS8ksmvsiGtyflE8&#10;kJ1C1IZQxGySVWEYzNPUoDyUwIPYsEE8qoFLpGL8IBgfmSDh3F0Zfz4AxmvTCBhpBnh3B9JKB/K7&#10;jq5JZu/cv3ktkLoFffw7j578urqO1LwLWRaHJMg5Le8JMy1zvTb7vUw/pxvvUZer9qv+a884k+3N&#10;NO7ncO/d/owaMxYcbNzbe0F4/vQ5w9ZOK21S4kFKvBoCXzg64psPH/FzDx7ztaNTPtesuJ8L62Gw&#10;qJIes96W7jOmqV/2J7t5DQwoxt1986KjwSQyEZPNbHfbN0wwu78QGzarNVECeUgMfW+hf6VQotup&#10;BI/9JNHO9fumRKhtpz7peN/VSchqYeBZFLN2kELRgdDYJDv1hkLqiemSN+5t+OWvfYm//J1v8ZVX&#10;H3KSB9rdJZ0mumBWCGPLqBBKBc7aVRV8XEjwiUfA9IGYSgG1JS3ZThw1seHkxJyynJ2fcbndkkoh&#10;IXaiKDQjL4iEfV4yRrIau6iaUuGy7zm/7Nkh5G5FXq0Y2obsqhKRahFgnrRwsAtVp5yrmZXQqLIu&#10;maN+x/1+4A0RvnJyzDcfPuCdVcuDoWd9eUk39HSua7Z1VVWbePGrXtcbRbF79h5nr+iHwIxpKLFh&#10;izB0ay7aDT+4HPjDpy84jw1DtyLFQC7mFEaC8RhZadWcSataMMYuJ1b9jgcC79w75Y2jIzZ+EivW&#10;oecrWSufSfo2RmcbSf5n73tdetbR7JnUyxOnzcf4TTTlt6QrOHM4GWC8Mn0X08/PH6ig4l7a4t95&#10;/PjXcemiNsY4pJYvntEeSM4qeVfwnNNN6ebNZ43rA0xqBMT9d9sgnH4zk+wELNTIuKMOMRrQDBeX&#10;5MstXco8bho+v9rw1dMHvPv4Md988JAvro54NQeOtz3dbkc7JDOPchB11l/wSuUE6wioIGGXkBqn&#10;Rs321CWz2gd1sWtBxnwTKZgZzKZpWTcdQZVht2M39OSgZsYVojnvCI0bf9cB6eUbN6QqGNj1UL1U&#10;1f4P0QakRfxzQPV6iNAISO45ifALX/0if+W7v8BX3nhCszs3YHCvQqYucoe/gBCIRLM3DD5oPI31&#10;r1kBjP3sS+86CZQ88auqOeZ48soTFDjfXvLicsuugLTmvKVK36KmB6x1t80bc1A9uUUV87vadGjT&#10;kZuG1JiBfdU3m9WCAUWM5sFLddoMssB+0JZCl5KB6G7HW03DN05P+daj+3x+teLe5QXri0vWQ2Kt&#10;4s6j3SFNqS1l0p7Nwu4SElvmi/u0FVxain6aL5qgkCTSh8iwOuZZaPm9Z2d8/+zcgbSzk3s+hkJw&#10;5iyY53sJptPNiaOcOBl6vvzwlK89esRrqxXr5IEKi5laGU9Zn5kqwtr1CtUBMg6Uid9GdVgdG/5z&#10;jgG305TfrXRDMsMOHwdelrqKGcsnVriC+NJeTWl8VyBdXp//mt9bpruO7poOqeBylWoeh8pi4GXL&#10;nb2NIGxnvAsNG4mEIXMaG7744CHffPSErz98zFvrFfdTZn1+yepyx0mBzsOOVNdnUge58/u8EAZW&#10;3qK1c6R+t+RlrJSndWCOU+EBnzjcXKcMA+sYWHcdiHCxvSCJkmOgSATMA7z95+PQpzx/lRfczjbb&#10;T5+krGWMedzmr5rSmD2pDeAogU7gzSeP+O673+Rr77xFPjujKeYJy/LB4oJKjQ0aUGmIobOjrNG2&#10;n4qX17ad7fx8Dma2pcH0kUVq3YTiZ+6z2smcQZUnb75Br/DBszMuUqEvlnd0Z8l5SBZlNVi/jKqE&#10;8a+DqlgIkBSEHMRscEVmXt/HHkd9I0kkkIsi2EZlp5nVMLDZbjntd7whys89esi7Tx7zVhvZvDiz&#10;I5+5sPajsmb+NfGIrRQqU9m/psYx3ql9ZmCLAaNLpTnAECKp7chH9/gQ4R/86Mf8NGXOYmAXAxoj&#10;TWOgbMccbYorQ6Yl0JREl3bcy4m324ZffOvzvLVacW8YWJdCLKYjr+UARxrFQj4bp000/1m/zwBr&#10;BNKfiQ68d0YTQI7Lw4O0BFLm5RMr9wikAvE/fvzKrwMegvbTA9JlmpvoStqxExx0KlVp1PaqJ5Ca&#10;PX+wLK7bJmAmQFFsGZMKsQjrEDkJLa/ee8DbDx/z9vE93ogN94fEpt+yGXo2qbApQlsKIZdxKR/r&#10;8qZKapjkQxlLYZ9pKjOpp0pnC5CtUqhZZ6qDn/mWKeIShGY6UdZNYNU2FvJYM2e7gSE7cAUz7Wc2&#10;8OrSsLqo02CRVXGn04xtWTd77J0SzBt8jA1IC2KnVyKBqLAOgVUMkBLDbksaMlmFFBpS6MhhBXGN&#10;NBskbtDQMqiQgtATSRLMYQgGlJnAIMLgoaITkeR/BwJZ7fqA0BdlW5SdFkrTcvTgCaVZ88fvvc+g&#10;kazmSCXGltiYZ80KPgFz+Rb9WO00qN3JRhDqgk7GLnLpTwzUbMPMvgfBnMsMO1bDjntDz5OUeLtt&#10;+e6br/OV4yOepIGTy0uOdz33EqwThKS2ESh2nr3OzvbeaTuucsicf5yJKALZPBna2f4gBqTdmv7o&#10;mPdy4jf++Ad8HIXLtiG10STYNLh+vACBGIMFTtye0+4uOc0Dn193/IW3Ps87XcejlDlJiS4PhFJ8&#10;w6mWVUDNFnviJefbOhwq2S2r2SjYfEokLuHUlyxoGhI2zS/TTXjiY7qOn3rZ+WAPSP/OE7MjXQLp&#10;FXCb0fLe/NenAqTzHJe3ZpeuPnc1uQRjRjy4VnYANs81rgMqgRXCmsCJRO6LcJoLm9Szzj0rzXRA&#10;WxQdfKfahDkCNRTG9P6qs50zx6E2mjObs2G9bGVTHQe1Em3AaiaKsApKyMkk1MZ8cZ4Nief9wBal&#10;tB052MbNJGfWF6idNxTzBVDdgRmoT4PAvtuuZCnZpEgaOwnj6YPCsL3ko48+4Hvf+x6/9dv/Lb/z&#10;B3/E733/h/zBj37C93/6Ee99fMZHlwMvBuU8C5cqbGNgR2QXWnaxpQ8dOa5IoTOvScEM3XexpW86&#10;+tjRx5Yh2v3c2N++2nI2HWdDYRtang2ZH3/4lOfbnuJxrUyY90lj1iY2dQUfd3WE1Qncx4N4n9Ud&#10;f09Tpz3LQQkl0/Q990ri/jDwOGW+sF7zS2+8zjvrjkep5+TS4sMfZ2WTCm1Wgi9JLDT3NPGZLwUD&#10;UvC1e+WHWsx5PwWTRsVBPkvDTgJ9t+anQ+If/PD7fJB6dtEcYYcmkFI/SsEBIRZFhp5jCuvtBW/E&#10;yM8/eYV3H9znvse2X+VMdKfUVYq29jRpfuQlZzkz3F/QyI4L3vw0aC/vAzQCLXUm2r+9hyvTGL0O&#10;SFVA/sHXvqFSCqUf0GxL3aq8npNOvHUFwCZtxnRvmeYmuprWdVr1hQuqdn/GRPs0ts/sgjGkMdeg&#10;5oyjBmDTrAi2kZBC60bKSpszgaG6HgEglkiDhTq2E0SzupuCzT+zQoj5vhx/zsocKpDWZ0Upku0U&#10;jm/AgvhSU0g6UEKi7RpK7umBXbvmfH3MT+OK37rY8Rsffsgf5IHnpydcdJ3tvPpy2MqhyAxEEw4s&#10;aocCgppNYm17E64LpSghtmR1A3ERWoGQMgyX0F8gwyUh7+hEWMXAOjYctSuOVxvurTacrDYcdS2b&#10;tqFrA42bKoUYaILZJjbioOa7ocWOaFn/qW2KusxjxuNa2GliAM6yciYtH+wyf/zBU37y7AK6tUno&#10;OVOCmcEZQM612tYjFuNoxlFqA66IHXkYfShYYt8MMvBpSqIZBla7LQ/zwKsKXzm5xzcfPuK1IBzt&#10;tpwMA5uUWaVMm5QueYgRhISaP1z3EGaba1Yas2gKpq6pKhefAOtGJ57EfEuYGd0uNpy1LZf3H/B7&#10;qef/+g//a76Hcn68YbdZ0zcNxAgeBJAMTSl0pedo2PEkJd598IBfee1NPlcKp9sd6763uFEeOdX4&#10;v+5yGZ8ao0223Xk2hpeS5yRrX6X9TeS70/QO/+LjaCRR4x7FucjAbc4Ls8S2Samzvhd8TBqPpCWQ&#10;ktWXPFcrUQvn6uQ9+rSBdN6w87zHa46Wrmbfv7dMLmYdbTNkwHwpuzNlrc6ETWGsTWcn3ZP5Hg2x&#10;kEKhdyARGrrQEd0A3YDUm16tUcH/ziaCqmfEumUss23sjCs5G6whgSgRcxJtC1Hz5ZkZ0JDouoZd&#10;f0YOgaFdc9lteLo65key4jc++IB/ePGC99YN56s1ObS2c405y4AyAmn2TS4rVUQ0uofzyUWfqQPs&#10;fnHdpIJ7WIKSM5EMZYDSE8iUYSDnAbJFuBQVQrJwwi3mCKZBaYLZlIYYaNzIuwYHRNVcYzRVPeFt&#10;XIoFXRNruGpEPmgmhYYtDbvYUdoVO4003YqsaiZeUcjeR3VxD7bzXeNeTXv6tZcMSIvbpGodl95n&#10;ZKEtFiRus9uxOT/n803DV+/d493Hj3nnaIN++CGrfsemFNYZmqEQs9IUP/QgkFBy9SUQrO2rtBeq&#10;xOdgpWCqGee9CqS1yAKIBPomcNG1nJ+c8IOg/Bc/+SH/7cUZP1blY7Elvqw2FgY5QRgsSu6xDKzP&#10;z3j3/im/8trrfPXohKNnzznNSjP0FllVQfwkn81ydkRUxfhsrtutQLoEUXysf3ZAWkn2L3rZLP+6&#10;bwK25Fg+fAhITR0xB9L4dx4/+XUZl/YVGJaZzTtp/56B4FThTwNIx5ftfZuoJp+D0nhv8bs2WhCP&#10;uEm0DtdsMo+4jifUU1DQjPZxxfWD5j2KEimD6Ufrue3xNcKskaxkBt5ev7oMmxVQvHh1QlDxAVL1&#10;X3WZhAFLCLa7WtJAEPe8H/zcdOzo25YLEZ5p5uM8kBuTNuomzvj+urQZT/xIXdiNu+WOWu7pB7PD&#10;VA9tElyHirlSi02DNA0aG5LYbnGOEdoOuhW0K3Jsfcne0hO4FLhU4VyEswIvSuEsKWc58yJlnmf7&#10;PNXC86z2SYUXuXBWCmdFOdPCmSrnBPpmxSUNfbeijw2XqRDb1nweaCFEiK1FZwUxw3+dDh8gk5Sn&#10;4uGCffyVOjD8T1XpBEByokmJoyFxuut5uN3xi09e4TtPXuWNEIhPP+Z46LkXAs0wILuBmMUkb2yz&#10;yuw//f34JGxvGtUHuN669t0cOyeWsqs2yVU3dXbAQ7qWx2+8hgLby525WZSGYTugg9L4Jmo7DKyH&#10;La+g/OLrr/P101NOt1vuFTU3fMlPtrl6zBm7QqWVecbjU6n2Cjqj/Rp8KnQlu8U79u5bp07jd/nw&#10;oaW919l/m470zziQXr1iwGgDYFma5ZMmcZh9et0ND5ANBLSejQ82eHo/shiibRxoKQyaUIVGWlZh&#10;RSfRzpvruJsEtQUqWM4h1raIvWTeNvXW/OMgmn2HGKr4UyVJ3ESlkNJgAd1itDhG0pC7FRdBeRHg&#10;w2Hgg92W3JrbOVve1wEpSPVCL1bwgNjSXuvhAquB1gBTWsg5UTQTGlDJFE0WyykISCClwpALsWnd&#10;9MUr6d7nJYidompaaFvoWnTVUVYduW3Jje3Q56YhN4HUBIYuMrQtuyYwxEBqG0rbUFpzWp3aQOoa&#10;UrdiFzqGbk0fO4bQIp3FsC+aMVcLhW2/sxNg3iYjB3lZVSx0htnw2uRSAqRgS+WqzgmudmlLoROl&#10;G3qaZ894cNnz5z/3eX75yas82m5pnz/jKA2sUyH0PTJkGomsupXHyzKH39IIGpTdcDk79lzd2rle&#10;tHK+n15zZrCiz5jIJu06ETtjifkq0Fx49dFj7q+OkMtE//yCJgVChi42RM2E7QXrXc+vfuFt3n34&#10;gMdDpru4YF0yMVXZ0acRNcDwdQu2XeWCSW3Tuaen+nePauE/RTqUXRUeZv1t5GG1p0ac37Q2/qRA&#10;ejWzeV9N96bvPxuQstB1ii4re+XnHYFUALXzz0DJalKXGGPaMUG7Z6txL7uqLftjMINrzHljSHYs&#10;r4L5tWQNNf2uSUdJw8pvZ6erVGhLtRpJ0VLW0Lc2eIsay7ZtRLN55lGJ5NCwiy3b9YoPS+ZHuwve&#10;H3oDnr049DVnA4uxYGrHAke94Wj8PcVvryGhJQhFix+7tUlCxM6aB7FTSPbb3ql1UggGCirBXLgJ&#10;pGh+YM1GU9Bo3v3NLCoyxEjpOlKMpNhQ/F4KQhILJZ1jJIWGHfY3x0gWM4lqmsbccPhprRgb1xf7&#10;GmDkVYMBCTa5BLWYAGA2tHWixSegCqSxKCH1NNstj0vha8cnfOfVV3l1l8wNXu7p8kBbMk02M7tI&#10;IKVESnZKTWLVQWdi10CVlh1A96iCqE/YcJUNbXofucz+N9cDiBZaIkdNy5N793l0dI/+7AzdXhLS&#10;jthvOUkDX7q34pfeeoPXEU52PScFpM9Iyj7J2qpFXPAYFSJiLWuA5Rf2AMj/7pHzx6dJN2ZXsaVC&#10;P7OxcagsBqT7K/7ZuPVcbNe+GLPheV4Hgsvr9lvr1viVQizTHyKpbD3HTsFZYQbQs29TtetsMfs4&#10;wE7XrFKutrTlyKh2m9KIiNtc+maHS2pjPu6zcXo3oz5teo/9Udyko+bt/9lCrS6H1G3tpiXduLRz&#10;hozFdsWjKWNsd10gRkGKHd+ESJGGbdNxcbTmR6nnjy8veb8ofbMi05jKwEuKu6abusZGWj0WLNZc&#10;3kaThUMMzeh7tGrSRX25X+pVW+qbVtr1zgiKOUcZ21MCpXGHKaFxj+oRCa0Zw0ukhCkUjHp4Z5Fm&#10;ZhhmjqQRc76SgvWrWSB4HUMd0wJYDHrU+5gKSjap2Aaf0Gigcalcq37Uw0KPfa8QMsQMISXayy1v&#10;tx2/8Ogxn28bHlxecm/oWfuyvykWXdNOl+E225jzae+bgjlZnozeJomzSniyZ8dqeofKg86yTtZv&#10;6o5ICjZEowikRFMyp6uWR5s194NyXwrr4ZLHUfnao/t8+5XHvL1ec3LZs9r2rLK5RwzuhUocK8e3&#10;+xicJierQe3rOjD2x6WnrSfsauMu6C4YcoVuesTvzeDf2trLMpVv9kCYxrrUf2aAZQb5T+ysvbpj&#10;i9p9eqA811Wq+nfk6gR57TOVbMNmBmmz5NdUazS3mOe9B6jGdf5cXWZPOsuaDxjABqo51CiTjc+p&#10;eme75MXYfsuS4RKDKdyZnVASB9Ap76mdtAKp7wybMG4g2qoDaQXcCNqYTq3mjTTk0HHZdjzbrPi9&#10;izP+8OKSj4n0zQqtO6niBt/C2Ba1DqbrmjVdsLpYGxpoulyMmW3bqaRqL1td4akr7nP1g+oG9CIm&#10;7QbcHCsGNLqjFLEz7uKHCBADE8TAU7F79QSS1dpOzsg8HpMDTfD4OdFPgFm/RfObqlYKwTaXbIlc&#10;7WjdAUgJRHcwo6hFyZylCfXYZjEgbXJhs9vxxfUR377/gEf9ltNh4DgPtGmwUCK1Db3To4iFi0HH&#10;SZdx4vW2rrw4qtsqt3jaqlkS66v5MBOROrDMrtQlxxgE0YSmnqYMnATltaMVD6PyMMI7p8d8/clj&#10;Pn90j6PtjtV2RzcUmlzoFmUR/IerduYFsHR23Wo57tKM/1l6Gw31sy/13Y4d19JdH/MK1Ulr/+Od&#10;VfHVfzsc2A0vXyH45uyUDq3m7osdM5tJlzBppGonbtir/NyD9/Xk7TvSWJ5Pka5rV3G2rWYsY3uN&#10;harhE+xj2iC3inPEsYHqxtt1CeAgXgec6dWsg2pHTM/UidDysphLFW5Ntzu+KwSLihks5PIQhNy2&#10;lNWaXYw8y4mfnJ3x8eWWPHPOMVXYJDX/UWs/S6Bev3kae6IOxsoo46Cq/ORG/kWzSYUxuk40Ik1E&#10;g3m4L/VQBL5LPoZlsc2RIqaP1LE9bSAWL526vaQ7HfBTTxYrq7Ka4EcW3TNPGZefdl2xkzy1s2tZ&#10;irN4diNrFRs5olZfkxWLDX/XI3elcCKRB7HhnghrteV+KMmtQqp1Rm272sZuw4ufTa0lL4xOxSer&#10;EJPvVd2R1yy91EnR+TBUT1FY2wYPuaIpQT/Q5sK6FFZ9T3dxzur8jIcl8fOvv8ovvv46r0tgdXbG&#10;6nLHKutoklbHsvGG/1v7a85CME0G1468P2tU2/Nm2gNRuzJ+d1GkNs3tNAdGFZuRlmBpHels4x1w&#10;3exyfWe8HC3LwKzihvNWw7rsXIK8TQZ7j19Ltcy2769k1Aafiu0E+3LXQpCY2U91P2f/m59IvK1M&#10;WomgrZ1CF/NabhKgUCJoNKDKWhgEchPpu47nTeTDBl6sO37v6Ue8d3HJVqo0aKBrfW1ls8XZPi3b&#10;bhw0auZFmUyRhMbBSuSeqErJqFr9B3WL21ABKlPU0qSSGDTTayFpIUsmxwQyUIJ9chwoTSI3iWJr&#10;YTRkVHpK6CkyUCRZOUJGJWFWsGbnKxIRj+KKuurBDwzgS3SwqJkjrytoEbLaCaWM0Afoo9JH32QS&#10;U600WQhZ3BWhHxEuFrfrtG047RpWAh2A2zrkECghMihoUAvRHTIpmFldFnc049JDDSpYT8vVjS18&#10;w27qoDoBOyRX/f5sYlYVj3Hn+n7MVI3sjnaywmAx64/bFd2ghPOe5jKxGmCtkY6A5EIaEilnW0kE&#10;OzqbooevrhFDnV+DW0IgxgWj4HzN+L+Nlrz5aZOV65OVbU7B5au7Ysj1tMhglNS8AW9qEBu0y6uf&#10;Dd1UjruSMYhLR84wzu8jIItLodXhM/UZ36mQKua4Pql6/ZykY9vpduHHgFvdQ1ewI6B9EzlvAh8H&#10;4X0t/OFHH/M8K9ptKHW5PivzJ5msTPKsS0cXiUrB1EGuC/N+VjUHFpKL2dkWW/KjtpFDFLMLrZOv&#10;TtpUMD2kikO3uAG9mERmNpVVNq1pfSrzcgRXB9Sz79PHD3H4p5o4mRxh9rNgx1STGIAOogzm/B9q&#10;nxQIxSa+IG4enwc2MbCOgVASUszNXY2wGZtI9lhLFRmtjjO7xFlb2+aiLTanu/ZOYX8JXWmc9GYT&#10;YL1eskFZdMky1Mm9bpglpctCs800lwOrIdOVQpPVnaiYlIv7Lc3B7F3H1UPlrVl56mrlzzLJS4L7&#10;Mu1yLE2j7Q55XgtBPgMdIpO47gJgxty3pbqJ5ky0pHnxrktzZxrXtaYTrcsqMWXAqAu1W5bWju8Z&#10;kNqGiA/jGeDax/EVrMXrM77OMxtBO2+eaOnbNS9i5HvPnvFRX9hKQ46NmzvtM3llhvHaNX02pzoh&#10;1Mmh/jVG9JDD2CZKLNBkpc1Km4qFCS52uCD4MjurgbC5HzRdcM23MoCtICq3uu5ahVCEqGLPlqpy&#10;MZgRMKlMgm9I+a634iBcpjDEY4u4FOV/1fspj8eJbZVhenJmap4KeAbygUyUYuE9KFO4EcV1yfas&#10;mZZ5f1sLjmWv7Vz5x2je4LXRvV+qzr6qi2ZNWBOKVC9R0IQ4hqIJxfTuTYFYzAdqlwvrImw0sCpC&#10;ky1AX+MergjBnNbUlZ3gsetNWlZ8xh8LeQfm+qeRxrG5TxOQXpOg0thGB2js9gWQVXA5NIsuaZ8R&#10;fjY6BJTLK8vfdyUd+cUYu/KtVBC1TT5jJW8zDWquzcL+6Zm59DEu3kadoy/dXHoqYr4vQ2wsBrm0&#10;DM2KbdPxYVa+99EzLoKfRdfJZd1I3q57vF776Jr+mQDdBvkIWmJG+bYZIoRciKnQpsJmgE0qrFNh&#10;k4qHEi407jHL4thbGOI2K022pbNJfOa8w0DT9oEq2DZFLPRG9s/smnmasvYzPpqWmhNjjeg89r6M&#10;9XIduLpKqi6N65LaEVbUVwxY54rYqmEoA0kzEmWC6eB5ZaUNrTlrzkKTbTMrarRlcP14p5gu3shK&#10;av/NtPOo2CRmm5++GphLiCOP+iQ/H+hq7WqTEa6iKDRFaRVatU1OOwvnNsU+GfliaxrwIyON04GX&#10;/zA//dNOtUkP0f7672egJXjNpZ+70jKPT5s+s/yrX1KswjrXx7p0U6TYUbzlszhiudRpkqsv6QPm&#10;fCIKeTRWb7kg0G/WbDdrflqU77045ycpcxYa+tCSgwW7G8fkbLBVOliOa8iGSbACieniav9KSsQ0&#10;sBoGjofMvSFzr0+c9ol7u4GT3Y6j3Y7N0HOcMscFjtRCWa9Sps2ZphTakmlzoVED3aYUWi10pdBl&#10;WBVlVZSuwEptk8c+SqOZoImIxYQaSW3Hvq4RxsgP1QRsFPZGGNgDsjoh+kOMcO0rMA2CtpFLLZzl&#10;gS2FFIPFAQgu4ZZC2zQ0UkE/ErQBFYLrdEcgx1QedZle/Hx/1cUrs2X7WK4ZeaCLOeiKT6jZTRxt&#10;sndwLbYZ1hAorgstyaT26ltVS6GkBEVp/Nr85VU6n0+6XFe+a0DoOvrMxutLkUv2I4oeroT8g699&#10;XTXbaRnJajMQNgNNS4zZAzNIrjw3b8Tp/rTBVBtkZORb6DoJaUl1Hr+Oxnzca+910teh2WTJGPNr&#10;k0wJYGGIpQ48ZbT3s8avu9I2wIMyLnXrQB5BE4yJhZm9KQwBj60j7IJwBqTjE36iym8+f84/evaM&#10;90PDhxrpV2tyF+mDuckLWpe7+zRvB/GjsVeoWmm45JVKQd2kJagNxDD0bHLmRJV1zjS7nS2jfWnc&#10;i7ATSL4MtAMCVi9bHgbKGDfI2sBw36ShxnV5BnK+Wae2GigOZnWiKsFOcpUQATN+tzbOiJ3cN5AT&#10;jHvUjgvLeNa+8rR7YdK6aHV98LikV0IpdJrY5B2n2zO+3rT86ukDvtR2nG577qXMJhW6AVa0aM4G&#10;dALJj29mH0OFKurZ7jjOY3UTaj4BVrqiuvEDHXOqTnHmK0UDVgP5Mb3Y8WnFdKqTTfk0vqx4Fom2&#10;1LGtE9dUqVXUeG2yjR6TjDQHSEu7d3uklwHS6/K4niYV21QP8Q8uBjkzBltp2FMYR4zY5v47RiAd&#10;Bt/hM4BCTbc1pyUIzYFULMGYzsxLJpp3ym20fM91dGcg9Zg/nxaQUhkLDEhnOjNDAgMx07UZM4mf&#10;6a86MAPQYIMpgjbYwFEDtVAsnUpgCJAaYauwDYHhaMNHCL/98cf8k+fP+KOcedau2EXz6JMDZkQe&#10;1Hewqw5iImuGqT2uawMDLXs++/I4ii392pRYDQP3s/JQhMdNy+P1igbbJBqKcp4GXux2PN/uuBwS&#10;fVES5jOz+s2072bvWpyXg2+/NbVt1Tayalyp7INUBXJUciOkJjI05opPg/lNRcVNlgxI87SP7GBq&#10;y3XLa5oiJz4xy4Xim12mqhaCKq0OrBg43p7zZt/z8+sjfvWNN3h4ueVkO3CalOMssEvE4uDloW0s&#10;Yq3tuFc7B3ubgaiVxa/NxlndlR1tT/1vLeccMPFa1nzGGmk1LbN0uZj9b40VNoLibHzZq01StqYz&#10;IFXP1yYbRlAa63B1uL00kC7rdIiuy+N6+vSAdJgDaU7J4m47mCrQ1IZcVsAuWkd4Rb0LrCjesYca&#10;4Lb6qprt213ozkDqoG54MD1RmcAA0AHD6VYgHU26fKOlDnYRlEKOxTzWm0A4W/7bcrNIoEdJXWQb&#10;CpeSKKIEibTSspJI66d4dqLsgnAR4UyEpxS+f3HB7z97zg/6no/bhvOmo8QVg4bRMgCxQWMTiFfY&#10;amL/ziYW8y5XGcsGsdTf9flsvuxbLaxy4TgnHqjyVrfmzdWaV1crHjZ+Ztu9N/WlcDlkzvqBiz5x&#10;mTI7LexKoZdCXzJDye5GzosoNoQjQqvmGar1cNN1UijY4NEg9KHw4e6cZyVxETt27RGpWTEEcyMY&#10;goFpygM62tLKCKLBr1T9tdpePoi4famfD6rNoeJmSplGB476HY8vL/hyCPy5N97grRB42A88HAqn&#10;A8iuJxRrZ8vCD0lgdqPF2wqx72qMYmXR2h42tusR3CrVz3XhowLAAXLqb8tbDO6g6n7F8i7FeFVd&#10;ZWMTvS37bcL3/ItaDSqIYFIs/i7FOwWflA4MoknidloUc05LibTy6vI602uvpTperYw+mG8EUl+J&#10;SA3vMpVbEbNfVkVVSMgEpCVnM60pxRrQbfCWy3H1xp9fHQHT2NO+31Kx625/JkDq1cfbb0ljM94C&#10;pNTrDjRGBqSNByEz5lZSKAyiaLCYSAxqN8WONg4x8iIUzhv4SX/B+9tzchTaENk0a06aNRtpUQxw&#10;twHOovARiR+dn/HDiws+LIUXseGibeljpGg9CQQSrXSH+sucYSyBdLZdXiVRn5WNF3yDSAvd0HOS&#10;Bl4R4fObNV86PuGtzYaHQWh3u9H0KUiA2KDSkiXQF9gW5bIUtiWx1cwuD+zywJAzPRbDitnGVqcW&#10;4bNtIm0MFu0zWKwnBDQGLqTw4/OPeW+35QeXOz4ogW13zEWzojQrP3pZyCVhZ65M2rLNHoMXvLYZ&#10;G2CNmrf6EvyYqBVoNPw3KbmgZeC4JB72O94Yer66WfPu48e8HSOPtgMnFz2bUiCbKZhtarmBKjVW&#10;lI4Tg/2dJGPF+K0izqhLtT/70qyYqz8WAsNVciB1Ujf5KvbopKLyyd+e2CfjDrtaFSB7922g2PcD&#10;wOfzyo00f24+Ng/ldxOQztOP34TRHechIK331POu+dtvH8fXA6mDqDdkbdBKstiwWJIVoxZkeXef&#10;bro9b7Sb6E8DSMEktXq/VIkUk1Kg7s7bknNcqmaB0FIkshPhvBFerCN/+OIp/+Sn7/P9swuK+9k9&#10;alqOw4aNrGhCpATom8jTkvgg95wF4UUIXMbArrW45an6CpCGYOIlOBMs27MCKbM624Kz3re/Fr3T&#10;bVdT5igEjlLP8e6SJ6XwpaMjvvXkMa+JcJqSRVZNPa3a7rxJ6BGVhiKNgSnCIAFtTDeqjXhcJj9E&#10;EOousRiApGzqEF/1mMTkDOZqgaERhk3Lh5r5r/74h/yjn37Is3bDi3ZNv97QY0bjsWvRvAMx3fG0&#10;H1BBzJbaCAR3b27gZP1YHEgrpwctlDRwJMqDnLh/ecGD7QW/9NYbfPPBA17pE8dPz7gvEPJgpkY1&#10;oyzIGKzLWj6r0nQNKSdSSrbhEwLDMJjJWGhoYsuQk/XbDEhtsE961WWf79FcInVQq/pp5kDqk+p1&#10;Y8EcTTLWYR8bpjF3CPheFkjxOi2vVboOl5bpx19/0kBanx7L6XqUqZlm6fY6cNpsuq4jllSfvJEJ&#10;ZjSBwPXvsDTz0vr1A+nrbmYlXeiJKgXPrqCj0j8AsXZasL/ZtFYIwcJdxBV903DRRD5uhe/lS/6b&#10;937A9y7PeBYDO48j3tDQlkibzTwnq5Kj0DeBXRfYxkjfNKQYGYLFNyoeKTWGYNE555OC1BJe7Y/K&#10;nHW3W2BWYz+jDawUusueB8OOJ3ngi6sV3370kDebhgcl0+4uif2Wrp7MKRYj3UBbUGlIsbr1s0FX&#10;gqAOohrsZFER98Wt4mfnfdLKrv9TNRb0UzyIu99rI2ddw3uh4TefvuDv//gnfLTa8LRpSOs1uW3Z&#10;5YQ7+7INI9d5gtuLzgbNnI8rmGbXLdq620E4K40mjoYdp33PA8k8yDu+8eg+754+4C1pOdpe0O0u&#10;6XKmKYIk8yZWoxKIBN9pN1+z4KqUkg3YFfOlK3bSLec8HR12SbqW2zV71q9Lxp1Rret0wXp+TqNq&#10;Z0bzkTTf3rqS34yWYHZXustz172zUs3jSk63ACmYnwYc9G8EUhXi337y5NeLn1LBmbZmN5Zxmrz2&#10;Buh4af59bwDb93pFR73iYap3bkozp7137d3Zp7HB5teWF64hYeqFg+WaDTjGBjfdimAbdtUhR4+w&#10;bRouNis+bAO/+fQD/mB3zk9D4PlqxVnbcR47LmLHNrZcxpaLpuWya7jsGrarjm3bsW0adqExB8pi&#10;Z9gJEILFWyd4cWr7C16T/f7YJ5f4YG/qEAfGLitH/cDJ+QVfWm/4+YePeKdpedjvONptWefEqpor&#10;FaVTpVPc85EFCQxqO/1tyXbfTZjanInDQDMk2pTpUqLLiS5nupRpk31f5UJXMp3ajvlKC6uS6XKh&#10;3Q3IMNA2Dav1hhAbPjp7wYB5MB8wNYtNHFZfxgU048ZI1TlOgDH9a1LcqBiY1kQeBUCCkDWz08z5&#10;9oJcMpvNhtCYsxuTvhtKaM0ZtzvAHkJkEKF3n7hEP01UbDXQNA0hRjvGOnNfOJbL+W6Py2XOm/tU&#10;09fvtc/DjD+chfbyrFhb/44AM8vv06SD421JNyS5Hoh9ohqfrV/mF403qi4ab1/F23Usm4kg8T/y&#10;4Hd2YPcaIK3fxTNZ0F66xX2h7lAfvj8n8YLelOYKSV0KLgqyIAPTKcGhpMs6w1Xpzb7Yx27Ztfqc&#10;MaYp2kN9JgQIDbsmcrle8Wzd8f3c8w8/ep/3Bc67NZdxzS529MG8yA+xYWhado05Me6bQB89TjmB&#10;ASFXj0jBnVWESRq2fjRpUFxvuizrnKY5eV8CDyhNKayGxMOkfE6Fd++d8o3jEx71Ayf9li71I3Ba&#10;CA0zlo9q6gZhmonFTeVHZ3jFohEEVYsFr3avUQPwkAuN2u8GpZF6Ft0MyaOqeSdyw3wKxNiwXq+5&#10;HHa8uDhjmwY0ijl1FgO1eW1rFxuIumf5youeCl8OW//OWqiYWkd84BYsmuc2Jy53PbtdInSd6Yqb&#10;htysSM3aAvo1nXn0X3XsupahjeTWVR7YCaS5CVPRYqqPxtUOFShGIJ3KVQHS/vWaOHrUCaFeqyAq&#10;dWNy1i5z/eccONkD7tkgGekQl30G9AleU8dxBf+pP2vlDEbH+w6mUy2nXXuAjJg/Ur0DkFqbHy71&#10;/Op1aSrddp87plnS2BR3eNaY5SpdqfOh375kWnbC+Gw1d5o1exahtB39esXZpuNHJH77xVN+7+w5&#10;z5qGbbtmCK15undbyBwiKdqyPYswiJLcbKZg+kSJ8/PkYp7rsQ2N4Lrbeq+WdFmfSjZgLYHU2VyU&#10;BuhSYdNbQLefO73PNzZHvFYS93ZbVv2O1sEtZAxAi+n/aojj6smpTsL1ay1PcB1z43GgAs6HMy9I&#10;wVbzNqxV3aennfsXNV+iq9iiWUELbdsQu5anL56xzQPaNJRoS2Otu97G1GN/jqBRC2YdOv5X7XHF&#10;QYdaTmswW+oFITd2gOJyl3h+dkmSwLYo56nwIsFzDTwr8LEGnonwTITnQXmhmVK9dqE0YpYKms1J&#10;jOL+AWPdjPNVkBXTydu4/hzJ4HISxaZPPRAwcYhPGj65WBsdNmWa6E8JTF/yFSOI3gakMwnqEJBW&#10;Ug/HHf/2XYF0Voglza8eSnPovsx2jOd0HcjdRstnDuW9T1ffc7DOi9826Pyq+Pnv6lpNcCCtimZz&#10;yTYgDE3DdtPxPoXfefGUf/zBT/kwCGcxchkivRhoqkTbfGnM04424pKmL9mDhRihad0fp4zOP3SE&#10;At+Rppo+LWuxTyJ2tNUAwUAB/xpVWeXCyTDwKvDdV17hcwHW58851p5m6AniRty50EnjRzvthIFi&#10;trTFdes4MDahQapdra8o7DiiIuZKy695mioXqbnAG0EWoCj95Y62aVyFb+hWQqE0whblPGcGBA2N&#10;ecWqg8P7s2CmRrUJpK50ZjxgR1RmIArEGEjuBStEO49emkhfbCOSEPn4/JKfPn3OT56f8aMXF/zw&#10;+QU/eHHBH52d84Ozc75/9oIfvHjKj58/ZVsy0gRWbUsnEe0Hk9bFggRmMVta77hR3+wXDnBspSpt&#10;ej+PV13l5v/h9Z/rBZkBi/XZyOpjfvXN1jI15+vKcne6jXdf9hV7+fnXG4G0VnCsl18c2/0TACnL&#10;gtRrfv3QPZgysz/25bq0y+uHU12lZbplPkua2GZ27ZBOZcYlVs9qTG6DvKltNg5MHUNTBPfJOQQ4&#10;j5GnjfC7L57zj376E/744oxdt2boVvQxmm/RaHpOA7NiAfp0QDWDmbEbMAUh15NQ7q4v+vK3FbO/&#10;NIXgdBa71nXeLuL2kst2wAeXVv1o6jkZtnz+aMU7XcPjkjgaLonDOasWMgkEWmnGs+RSDHRygCEW&#10;su/QieIORCq/mR7QJMsJOBsR24iZd4EaMgdM1x6rzWMIhHXHrlhsqYAFCUwl02w6XgwDH11c0IdA&#10;aky3bKd7aoz4CtLWFhaTq/KU7KlIUJ+srPHJJdF1LSKQUk9oWwZfhRBbNLbsCpwTeUHgYyIfFuF9&#10;hfdy5sdpx4+GLT/ut3xwecnz7TlNG7m33rBB0L6nk0AbI4gy5EQuxRyQ1A03K3ptJC+4l16t3ILz&#10;lff/LImRTJJ68Vm1gqmKT3IsJ5caA2G6Jn4YY57qZ6XlWJ7qunf5TvRpAilihSkz1dis8hPZrtQ+&#10;uNRr889L0Seo/G30GWQ50rx+urDbGzti5N39tKlkkmZC05hdZ4ycbS95enZGkci2T/TZ/HimUKZN&#10;o6jmds5DfVgkU196kwmYH8wmm8uzTYGjLBxn2AzKKilddQxSlMaBtoZRM+nOPwGrkS+V3aLR66JQ&#10;srmKk8JrpxtWkolloA1W3yENZkRe/Hhhdhd7fsTR7C+toaSqcNXOoJtUJ0QJRPFzdL5sV5/YqwOT&#10;uvFiE/507FHHc+nm6b9VZZUH1kPPack8FOG+CBugVbU4S+MYsSFUq1rLWCVyu+fOS1Qc+N2hihv/&#10;xCjs0o6kmbhaoSF6PKmGPkbOQuR5t+LZ5ogPNyf8dHXET1ZrfrJa8cF6xQfrNe+v1ry/7vhg0/J9&#10;LfxRv+W9tONFA7rpKI1JvTlnxC0z6qbYYZrx4f7PPZIDY2cOzIcem9IfususVT9dWoLpz0KT0PfJ&#10;8hxBVk2Xra73t2suIeBAe207OdVi1KJcBdSrhdSD6SaaN1ZNdX3qieo4uD7toTu+K7d35Wo+82vT&#10;PZOkRtyUKkXut4qi7tx4oAuwFjiJDSexoa1HHT1etmXmUTv9SIn4JpJJlsGAAuhSYjMM3BsG7g+J&#10;0yFx0g8c7xLr7UB32dNe7lj3iXVKrHI205ucibmgJbm7NzOxaYIiklE1g/UcCllMsogF2qIcCdyL&#10;DRsCMQMlEKSD0hBLSyyN++q0eueYGaLlZe0lSGk8qr1FtreZQ7x+5u3ejonaLK+YZD36AXXjQ8NY&#10;c8as7j0p5kBbAl0R2pzp0sCmZI6BkxjZNNG8TynmH1ULUrJtWGH+VkWqbaS/p1iQP1TM05JpUEBN&#10;OrZ5z3btC6CxpcSIxNbiSInQR+hXLf1mzeV6xdmq42y94mK94nzVcdF1bNdrtusjLjYbnq1b/mi3&#10;5ffPn/ORFC46s5NNoubCToKpduqkfmg87V2qJ4zsM/1nNB+/djLKK1jDkTuvj9wvzu8jEC0/roc+&#10;MP5/FrLFiL/jpUXS/TLaBDxdr5PG1dbZJ6FuMtlnnDCkLu2LmlMFZwzxl9Udw+vo0P393/7Cqsg+&#10;1Okzqs9eYY676E1n7bpMe0MVjA4VqzLLwYfNMbO4f0lfbFpHj/08SXtZMzGaJrV4RMznw8CFQGoi&#10;JdryMggmjamCG2MbT9txvVZhXYR1yhynwv1SuF+U+6qcopwAR6pssh3hXBd1ybXYLrezooqvRdRO&#10;ssXGvPygJkGmKIDSaGA1FI77nidkvnxyj9doOR6UJmVaiTQaaUpDU4LFmPJjlUPMpGgnbQQIJRJo&#10;zYs91c5Vx46zDTT3ti5m6SBiIGrcY6BrTC+urzRfohF3S1fs2GbA1Ct9EIau4wNVfjwkPkqFXdtZ&#10;oDxwI/8Km2r9KNaXQXDnzCYxC2LqB5QoOp4EE1wdI8GiJMy5z84MINEcqQxq4WFKDGgUkk2ddsY9&#10;NuaXIQp9v0Ny4v6q5bTtWGN+XqlAGjxE92ycVPavn73BMPvMN1GuUgVM+76fn1FVYY1A6mNkkpAr&#10;2Ow/s8SJlyED+WUNZ/U7hBl4Gf0z33RV9RVXrQOHs56u1wuzTUqvu7GBGpCaM4jiSQ0cFAPSm+hQ&#10;4xy8Vv/KdP9gugPX8OuH71ylZTswb4dr6NDt68oC85e4pFUXyq5bGjebNBOC0LUr+l3PkDLr4xNO&#10;HjwktC1nu627N0sELUSJ7rLMnOlKiBZCOpubuVXOHOXMA1WeaOEVlNdi5HOrFW+tN7yxXvPmasUb&#10;3ZpX25ajPLDJiVVOtCUTi00Aq9WaVLKdkIkRdWfLIhYTqojxWSyBZhjY9Fsel8xXHj7koUY2KbFK&#10;hQZFkkWXjGo77qgFjDMv6jboBDG9qWkfrQk99LH1rAFkmsVvUuzkkelw53Z/3tZ+winWvioyLrc1&#10;KjlCH4TLtuUDhff6xIdDZtetGEJEHQ8MOizSpmmM/Y3RoMR4z9QKoWQ6oBOImtFsoF1ZpWQl1aPW&#10;CNGdKatCnwuDuktF90ho9TDwtlhWVscYgGGAiy1vPXnMukAc7DRTiKanNTWDz4cHWfXqxSnd2Jjj&#10;r73vVx8daT4u5jpU5ouyz4T2y7x3+Toay7qob2Wmm56tJPv5zNvQoNt4Nv7tJ09+nQWQiiP8JwFS&#10;Dl0/UO4raZyuuz5Hw2tSGM06dqz+jQ8cLh/XlKUyjlKfqbOxpVXMBKYuzVElDQNd7OiajlJACDy8&#10;d5+H907gcku53CGpIElZt2uapiVlpd8lIsImBo4V1n3PyW7Hm03DV0/u8e6TR3z7lcd84/4p76xa&#10;vtB1fOX4iK+d3OOr9074+sMHfOnxY15Zr5Ddju2L5zRtZFcygzC6tEtuIynBDg5IMT1gq4EuZTZ9&#10;zwMtfPHhYx6ocDQ4OEshlESkEH2Gt3axTaYiLkvWGEqjwGPLTamS3nIAiqUB/CSSb/9TjeZt+WnH&#10;cmsH+wmkmMkBUgjsYmDbdDwl8tM+88F2YNd2DLE1W01h3LQbJR63yx3yYBaCIjQh0JBpSiJqoUmJ&#10;mAdC6l3Kt7HShEjbtjQeeloyMJg6YLSKCIpEQ8DaVrXdtVgYmZIy6bKHXeZe23LadaxD9GB6prc2&#10;YX4+sJd04MZ4yeu6oMrTd6Xr3/3pUZU064RrP9ybyjXvn8um0xiuzDd76Jrn90gqf9mP/cmonvb1&#10;k017QDoy+1WHJUs6BDTcdH3+/Zo019E8/V2fHKt/xweWyQ6WUWxZoLg+WcNk7O/Jq+qvSg4W4sF+&#10;i2+uNCKsEU7Xa47bjpAKabtFFBqxUSZqoTq6NLDe9TzMhbdXHd98+ICvPzjl7bbhiRbup4HTYce9&#10;3ZaTfsvJbstpGjgVOBFlE+C4aVg3kYvzi9ErlUpAQ7SQya5rBJslogoRpS2FVRk4QXn95IiHEjjK&#10;mTYnOjJR86hjxFmnusSbhoBJdeLtp4uz3ZVsAjTEsf8mXpzrrWxradrht2cVPAZ9Dsogga1EdqsN&#10;HxThR9uenw6Jy7ajj5EU3MXhKFnJFDdLlCZA0EwsdrJqXQrrlGh3O9rdJd1uR5cSTU40KRNzHuMh&#10;1ZAojdpxBFMVTGFmlDyGXBl1dR491ILTKeuirIaBcHnJq5sj7rcdHRC1QE77wHKQDtwbL+0/uwcx&#10;Bx67juZAenBpvaCXyPoAzcp8o3pin66O4dnvxa0RtOdYI7NxzVzasi/qavMFkNpAr2nnQFqLPn/3&#10;1UIa3XS93rkuzXX0SYB0JMEF8ZufPHR3Wc7qtFmwPE3aGu/CCAj2y2Ux2xUvECQQBTvOmAsPjjbc&#10;X6/ZxIZOhN3FBbnfEbTQqtIOPfdy5mTX81bX8K1HD/jq/Xu82UaO+0tWF2esd5ccudOQbtfTDT1t&#10;3hGGHSH3rKNwb73ipOsIKH0/kIbkYYcjhAbBQhqXUQIAtBCxI5krMqdNw5PVimOBrgx0mohk83ql&#10;DnUSZxtG3hC1MWbt51sa/q6p3Srjihdib1PPUvkE5cv6em0EKjMPs13zlt3qmB/2ie9dXPKRKudt&#10;yy4Gj1Yw6fOqiVAAD72R2KhyrxROUuZo6Lm323GaBh6UwkPgFDF9dEo0QyY6oMZsdq7GcpPTZK1S&#10;MxYNFp30dmZeZLGs1kVZD4n1rudxiHzx9CEP244mZ0LObjc8H6mH6MC98VLtF6O95j3w2HVUgfQu&#10;IEpd+r/cK8bE44oBXgpIYTmGZ99nX+d1qOnH52btZjw+XVTM9eEekKrb8dUOqkBaG2B63L/X+7p/&#10;hn4JPpXqMkxk8uJyXdolfSIgFf8s2v26dx6+ajRv1NqOpk/2E0Rzxl6AqPqmhFj1wSWdFYVOlHUI&#10;nK5XPDg6gpwouy0MPU0aWPUDr0jgrVXH1++f8rXTe7wa4Gh3Sbs9pxu2bHI2CSbbMc1WCkESlIGg&#10;mTYoKxHWIXJ6dEwaMn0/0KfEkBWNEZVoFgSARAFRsu/uRyz0cKeFV46POW0iq+J6V03exLYhoMEW&#10;u8VNdGrIExtAdde3qkfcGN8a2NptzryzTeKJDHAEs200b4FqAZCj+YksEhiajsum40W74g8vLvnD&#10;iwuexsBF07ALFjF0fM9MpRWz2rn+3ZbTnHikyivA6wTeaiJvrzre3mx4a3PMG5sjnnQtT9o1D9uW&#10;4yC0KUMaKDm7b1Gra/GoAeoHFMDMtcRDGDcKjcIqZVZ9z2a74zHCu6+8yhfv3eeeggw7Sh7GTV47&#10;GHAdHbg3XvJOcKrD48bsDtBN6aswMX/VmH5574bPCFwyy+glgbRSnbTsx6F7+98PA6kJDPVecfO7&#10;PSA1Nde0E3VoaT+/cujly+9zOnz1+vRz+kRA6iQHnjn0zqtXJprSzySmffj0edM6uQKoihJCJEjw&#10;XeBMFKWLgTYopd+hfU+jcG+z5u3Pvc6mayiXF3B5zn2BN9qGX3rrbb756AEP0sBme0m7vWSjiWMR&#10;1hIIQ0F2hUYBj0Yf2kCMQu57yq6nVYvPc3r/FBXhxXbLi2Hn8cntjPe4Wy6KSjYPTJipUFMKj9cb&#10;TruWtUCbE1LMv6fp68QcoYr5RbXNJte/irGhWGPa6SJvu9p+tgw2qiow8TzqBCxjXj5RuUF9oUA0&#10;VUUOLdum41nT8F7O/M75OX/U73jRtWzr4YdRteC2uihNqcdhex4MA6e7Sx6nxDvdmp975QnffvVV&#10;vnr/Pp8/Puateyd84eEDPn//AV997XW++PgJjzcrYt+Tt1vb4Q92hKJPPbjT5IIhSpAwRgBocqHz&#10;jcT24pz1xTmvi/Dug4f8/Btv8CQIq5QIQ0JzIgb3o3oTkh3i5vHS/ogwr/cjU9+Z5t6frtChvG5I&#10;foj2Jd1ZmX9GIK0T+5LEeWz8XQf6rN3suSmdzjebzPuTeQAXHEjr4BizNdJZe0yZ2VJtfu0gUPkx&#10;wWWelcQl1UPPciDPw6kOkEsFtV04kJddnD4H7u6BqdTFoFemDnzETGQQPL66kFKioIQYIYo5Ci7J&#10;gpEFaILQiCKaKcMlj0+OeOP+Ka+uVrwigW8+fshbXcdpv+Po8oKTktmoRecMSQk50GpDqw2itgPc&#10;R+yMOYEmth7TvHC0WlG0EFsLSfJ0d8lFKRbDPZotJ25DqlJmFvSm/1sBmxg5aiJdMechIZhkZTso&#10;YiA6Y1gb7y5FjvxiwCuztjNA8/4CW8Jbw8+7ZvxmRkxuJyk4iDbsYsdZ0/I+gd8+P+N3Li/4cYDz&#10;rmUXopk/jR2sIKaX7HLhKBXu9z2Ptxd88949fvGVV/jm/fu8rsr9ywvubbccDT3r3Y7uYsu674nn&#10;53TbSx5I4LWTezw8PiJS6Pstu7xDo1CKkPzcA2pt2agQU6bpBzbDwIM8cG97wRdWLd994zX+3Ftv&#10;8jgl4vMXNLuezk9z2V7LfAL3muw1kt3dv+bpfErTCqJYG1/J8ADNLE1vpjvk9dIkei2IHr66T+KT&#10;7p6+/bZqi7eN/7AnF0AKxP/QvT+ZHSF7QHoQbJwsf7tfG3Z+7dCzIi5d3FLrQ89y4PrhVDfT2CTX&#10;vKPSobtzIHVFxf6Kw3eTYUQCmxhCRILpH83o2aFELRZ6rNEISiL4CZw1ysO24c2jI15rWu7nwvEw&#10;sEmJLpmT4Kb4xkZxo3VXM9QjpEi0pbrrE1sEcecX7XpFahueDj3P08AQA9q1FAmkNJgf1WhcVrRQ&#10;1Hxvlssdm6bhdHNMKxCxgwKIKT7F17KTLaEtb/Fo8+ItZBGUjNfqsjpgruiM4euArzPUbLQYAthX&#10;seO62jQMTcNlbDhvWp51HT+KgX/44Yf8Uep5tuq4bFuyTP5Qrb/MZKopZpt7uh14tNvxC08e8c3T&#10;U95ZdTwphZPLS453WzZ9z2oYaIbBNtySWTCsU2GdM2tg07UcbTqaLjDkgYvtFo3BI5raJl6nsEbY&#10;pMLRMHA69Dwqme+8/irfef1VvrjZcH/oWW+3bHIxlUEu1tZ14vHmGGnvQmXK+bVKB56+I5DeMnQn&#10;ukNed6WbhKtKdylX5atatios3pizeNv4j4mD7bq6M/DRjd4IpA6mtwLpvAAL8JTZtfH3Hs2qXSs2&#10;TyRuN3iAlmW6JtmtZIN7Vt4FHbzm764aTzWrRe+ceiLJ2g/xpYmIOXWeL1sFiw1fc9EqZbhbjJyI&#10;KbFBuN80bIZk4Yuz+fqMxSSoao5u4OXCY5U2JBBpxkMDtosMpbjH+a5haALPSuanZ2fspCE1rdk5&#10;FjMMz+5NSsGimuZC7gc0F2IIHK03tG1jbVXtGn3TRLAyifd2YAwjZe3m9kAVSAMGwlWKLeDSgzk1&#10;nvfB6JrPPeSnYE5hLmLkrGl52rb8SOAfnz3nd87P+KCJbDdrC8fi5k2Wt60IohQ2KXF82fNKX/jK&#10;Zs0vvPKEzzWBB8PA0W7Hujefq102/XZUpcFc+XVAV8wsKqSBJsDRumO1ahGUvu+57JMNOC3ElDgS&#10;OEp2Iu0VlC9uVnzjwSnfevyQt1cd91NPe3HGKg2s3G1gKDYmg7ftFdpjWv9xiJGdf/cv3RVI75Co&#10;0kskXdLesv42sLuOajXF6+fXam7q/HRr3uO4n0irVOobp1eBdPaiJWjVa/XlVj4DiL20CxCdfl0F&#10;UCuMD6qasnoKuqZvD5ZreeE6mhXIcOeahhwrOPsoMJ5uMCqCBU2TApOPEMuitpVAUdftiWUuoaoG&#10;xM88WllwwGkwP5uxTyb9lGJn5t0m0aDEltP2bT75BEIxgA1qEmNUO+pX9Yo5BHZN4FyEHzx9xqVE&#10;W/a6SRRRGDSZWz6xk0OazKnwru/Z7nZ0qzVdtzKv/Jg/0FjMn2jdba+ta6W0+haxzaja57MuMRD1&#10;5vB5Yc8IPYiMEQBKCOQYGJrIZRs5a1uer9f8SOC3XjznHz79mPebwMV6ZSeaXBoliOmrKbQx0Bbb&#10;IX940fOF0PGdV17l7TZyb9ix3u1YDT1dSbTFTojVtjZ3CD6xuapFPDZTDNDGQNdEVm3k6Ytzhl1P&#10;SIk27TgumZN+4LUY+fLJCd968IBvPX7Ig2FgfXnOqt+yznnMM3j01vGU4CHau1yZcH6t0tTilUcP&#10;pTu4ISy2CriJqgAxz/Panf36/hkt0y7fdjCncaxN9TKdff3sZ7R8w/Idc6ppjScdq/w9irXHFSCl&#10;NpwuGtBpLGj9HNCjzp9blP8KLdP6xavXFrQs23XpbiO5DkgP0Fjz2bttiTgtP6UmAVs6OBqMy1Ss&#10;29wnif3yBgyYpYQ5GHFnxqq0xXZ0m2JmMjVWfW1dwSUUsbC6BqB1gFj9Am7jiEnIOUb6ruO8bfnh&#10;2TkvRLiQhl4a22n3+GwSg9VlcGk5RogNuzTwwUcf0bQtx0dHrJtoTpiLOWs2rvAaj+1lzF2X1vOG&#10;n/eBawdGv5wh1LAOLr17aI4sSm4Cu67lxarj/PiID1Ydv31+xn/9k/f46GjFWddyESO9CEmEkt1B&#10;MkqI0KGEiwtWZ+e8HVp+/v5jvnbvlPtpy3rYsUqJrpjVQjM6PFErsZ8sMttRNYk7GOAXN1NatS2n&#10;R8f0KXN5doZcbjmlcLLrebNt+fYbr/HtV1/hzRjpXrzguO/ZpIFuyLTZ23I8ilx5RQ+D2d6lOUMu&#10;adH49dKM5mA2H2tz/eJ1ZHy3vPqnQIfa6ADJNVg3kkudVZ03grNzwp5Eas4ZLKn4MLgOYuZofKiw&#10;y0LZkDrctntp5UB+tc9nn5pi+Z4l3XzXSKo+zhPf+IxYm4Q9IPRTKy6ljG3mf5z/felalQK+VLZF&#10;2kTV25MvkU1vah6QpIgZzbsPp9pTiocMjhbtUkc7VyuJnSBy43U1m0YJkRQi27blqQjfe/6MD5Ly&#10;QuK4/M015pTa8Ugt0DQdfU5cpoGdFlKAp2fPuXj+jKjKSdfRluxAWuvvWmFHTvMFatcrJtWNEyuv&#10;P1f7RCefA9UOl9hQPPJl3wYu1i0frVb8cUn8/Z/+hN98+hEfr1b8VKFfHbELkV6xE0QxUMSOykag&#10;S5mjyx2Phsw3793nFx4+4fUQ6IYLVjnTjiHK/VSRihvuu8QvJo2jPtjEztGrT1wtsGpaHp6esn12&#10;jlxs+cK65TtvvMm3X3udd442nPY7urMz7quyTpkuFZoMIbuzlvmsI5XxrO/HhttjJJcaF9cmH6PT&#10;AxNgXk0/J3PO7fx8F7ohr5toKY3O6fo72HhwXwd1sp4/sYcV4wZbvTlhFA6qY5N7Gnui9sENQKp+&#10;ssmenZ4+BFaHrs3puvuHrl6X9iYa63/LszffnajmM2u3a8mkSQM7cQlyalKTOwVr6JFF52oLdSge&#10;JcpKk/ZJcK/wHp7eBlMwm8MRRG2xXAeWmrJxdEoRvAz2x2omYtKcSmBoI5erlqch8L0XZ7yfC+fR&#10;QmEQGyu7F8jUAbbTPYiQAmPojsuLc8rFjrbvOabwYLWiKdnCfli1APfmNEqjpqOsE1ElmbXZxMhu&#10;tO75iNun5iCkRriIwk8p/F6/5e//9D1+f3vJB03DRxI4jw1bsUnDALR6EbHJMBal6zMnu4HPNR3v&#10;3n/EV46O2OwuWaWeNtuR0NrftQcmlYrzg5tyZbGBTIzjBqKmDDkRJXDSRD5/cszXHj3mc5sjHotw&#10;vNux2m45SgObrLQu1UePNBAwUyfrC/VVR10638StV+/VSQpq3KoZOa9cR+r9c2eaJb0JHOd013SH&#10;aO/R8d235HegOlMT7d+0nKY2qu2hHv110uLXdy4yHyt34KV/2vSzNPwnJ6WCntRlnXp8nerqzZLM&#10;0cAlxZkYiyOxS2d2XX033zduin88HlGcgat9nwNulVotb4vFnkfJTy0C8LijnwOUKNBE00FWsMXq&#10;YZ7/PfyHOxHuKea9qGsZuoYzCn3bcq7w0XbL0+0lyZ2P2DFUd0JSa1aX60sem0sE3rrTBztOiRqY&#10;E0jFnKKkGLjUwnsX5/yj997nd58/571SeB4tUusQG3buZFlDJCkMs2OZIQuhz3SD8qhb83DVsSIT&#10;+kvzmuXSqHVbsPPwWAVsSe9hQBQINkEl1/GKGhC2SVn3AyeXW756vOE7jx/ypW7NK0Ph9GLL8eWO&#10;4yFxpNjJpWK8FIs5eokaiGYbAWL+C0owp8uflD7pqPmkz/2zRMtmNwyaA+kNNB+Mnya91Ax3DVXd&#10;2SFQnQ/OT4tG0Av4GftptzqWYIA2rktdMhVb6ikVTKtUMV1T7Jov2MYVnFSg1hokLhM0I5rNpyi2&#10;9I9FiNlNoRAKxcF0ArAcYAi2JE4VTIOS3YDNwnwUQkpIzsRsm1uiSi6FjKUtYuZLuzRAYxtTTdfS&#10;rtdmZ1hBW9zDpfeN1rAjcri/qH0mBqY2AUHyU3cicXRXlyWQQuAS5YPdlj94+oKnseFFiDwvMDQd&#10;OTTQtBbzqpiHp+Q+YM3HKcRUCEPmODasURi25j8gu7csxcUd839afBCIYlrvYkc+bZkdKQSyRV0B&#10;VVqEDZGTnLg/JE62O7rnZ5xse+4NhZOsbHyirJIvdfp1XhoVH9VT1Bhz6k+Yrumzg/QSSfFx/E8D&#10;XS2l9cMEpDf0i/pJp0+TPg0QXdInLeNLPSdYLKCQKCGPk8u4Q+7OP+xzqI6GkAbCDmC+7Lbb5mPN&#10;ruEdY2BbJJPF3ptjIodMrjHXmTx01vdqfXzm77NKo1kgl8LQb+m35+jQ+znxjOREyBlxj/c5Z5Im&#10;CGZqz5CQIbMKDXnX0xTl8ek9Xnn4yM24qk7Td9rxHW67aIc/FmTJr/ZDVYuMPkyDuNu5QI7CEIW+&#10;CZQ1nBdlq4FBAhcFStsR2o5UCrs0IDGYe0IEzSDJ7HCDCl2MBC3o0PvhCDu1ZT5LcTM3b0NRMplM&#10;QZpJai6+MSYiplfOJtG2RYm7nvLiDDm/5JjAvdDSJCUMIIOiKRPdzKuo9ec4CbqtYtHqarluYt6d&#10;1PlcbTAvb+/RTePB1ENXd9orLYWam/LiQPpPQj/r80u6tm6HL0MF0uuKMResPg26bmn3sjSW61Mk&#10;9XPRt5VPRc27UCz0sbjzYpMWQEAjouZNyZSW7vmJ2o4OJma9PgKdPdOANr6EdOlGIAclhcIQM7tm&#10;4KLZcdlsuWi3XDY7+pDIwew99xungqoAwfPz45GhoCTKMKBbW8quUVbuOKOtx1rdo5JEUE2sm8iR&#10;RFZJWQ/K/RL44pNX+Nz9R2yK2HLYg9f5nEFToNFC8I2oUNwCYMZ4tcRLnlN18yfxAeMHHIpLpHQd&#10;7dExGhpC7JCmQ2MDIbLNmbPdjhyFuO5MlxWCWT1k20ATV1tIjHaMk2K+EFTNi77WQxYWNSAHCwuT&#10;YiE1yWLVSyGrHXSwSKjRluQFyIUy9HRNoIkVhBr6pAzZnMZI7AjS0KeBQkZDIYdMCuYce1w9iHjE&#10;gHgzk87oNvBctvdtVPO7FryC66G5Ic2nRsbXYD50r47dup9wt8rJOFFP16znD5PVT8H3Te76nj+B&#10;hvmzQTfV0hfho4PeyXBcR50e3qR1WTgxngFnTWMKE2zppsFA2II77XXKtDS3AWYfG9hF6l+XYMBV&#10;CfX5OXfZUlVdZ96CxTLaJo52doqmvbyk2V26z8002q5KKcSspMst9D3romxS5lHT8vnTB7zabczZ&#10;czbzrWpjOakoJrvL/YmllszKVdR0mLXNSnU4jZJLJqkas2Ng3cSGk6NjjlfHNCFY3Cj147kh2mGI&#10;gjvMzpS+R7OdIIt1g0WsL2IQYhC0ZBs+XnCpg0x8Q89VIqbCMNlURQnBNnE01+O/gSY2thmVXZ2A&#10;HYPOuRBCAwR3BD3Tsjk7jH0c3NzJB2u1criObuLfPyn6s1CGu9JNEvbdSF2DrXhHemcp16KrwYFD&#10;wCEQlinV9Hk5uuuThyblQ2B/9cphGsFunGmufkyIdGZ2/ZWCAVmoTG+bI/Na1PRjYdS8oU3Cwrwy&#10;Dsx+fQJFM38KGgnaEGk80Ibdr9KFUsHUYL/GghI3yZGiSIJ2gJMkPCoNp7vEvfMLTi4v2OwuaC7O&#10;abZb2u1Au83EbaZNIINJlm0eWPU9bx5veK1bcVqEVbIge2NdFja6VfWA73Jbifwzgv/0hLiAI2r1&#10;yOOkYXUKJbFW5SQGjttIQ0FKQtxkLBQPhTIozc5PheVE4wEE0YxIGT8hKI07admn+TRpHejcYDxT&#10;B6IydqqI1z+IAaabMYliqg3JhGB/i2Y7ZTVad9hn+ja1jH1srC6v7l+rfDD9HUn8rs30e3w6p/HO&#10;/Nk70s8GTC9DY0/M+mf5uYX2ktzlmWW7B+J/9PiVX9fsOhf/1C4c7R7dhMZm5Xl+dk1nefuvPTKm&#10;mv1mKuuhBh+l5JstMoyuSbeX753zmxrhpk4xjZ0tEas+0uo4W64LqCkGwUHELs8KU+/MJKMJxCu5&#10;JASILRoNOjX6EjISipfBK2iDZ5KmkAoM4nkLWgKqAc2gQ6EJgaO247jtWMVAh1pIjZwJfaYZlE4D&#10;rShtSay2Wx72ie+8+ipfaFc8HAqbIdGoeYOqVQp12SOMmyVV1zja+zmDCGae5d8QxMNTm9pFPQx2&#10;CQUNHjcpwCXw3rDjw92WSxVyaM3PaglINh3lSu18e9TMSpTgxzmPSuY493z+5Ii3uoZHmlgPiZj3&#10;+0rVeWKcqL3M4mfoxcoJFTwtiVKlWc9LLZ3pyG3DkHHi9V70GdH+w8zl8HFI1Z1PZdj76Ixza7ox&#10;/Yzm9zzfKwm9uC9Fs/QvK+nNuf4QXZ/fYgo+lOQAzZ8xoagCMt5fC7IbPmZtBVGfiP/RK6/8ummy&#10;fSadxv4EinI440MVu5rqKljuVeBAvrXz5uluo2W6K0B69euNdFM6G+wVGmtBffddGE2davtIjb8+&#10;+22f6th3lvfeLyexAQqMDG+vnACnNto4HMVSmytEu2cnb21tL5h01MbIa4+f8KW3PsfnX3uV1+7f&#10;49HRmtdPjnjctRznzLpPnBRYp0QcLmguL7m3S3y+jXz7lSd8ThpOhkSbzP+pqAVSNOCx0oq71VPc&#10;dEcmXdRYQh/QdorHfs9BYVI7e33UJO+hbdB7p7z38TNe7BKZSB7NxAqroKzJhN2WNu9YlUw39Bay&#10;OScelMRb6xWfayKPSmE9FDMlq22L8VPthVofQVw3Pq/FXNKb+FBrZRY0Aqi3xfSGKce6lK9tdBvt&#10;geht5Olmb7hy76XokzxzR1qOlWvpjskO0fiKQ+8ax1KdGDFn6GaQX4HUFfk/K5BWcXJ2eZmGOjD8&#10;zPiSrgywu9DstcKivIe/3kjTULj6jIxLsNm1vV9XadQLHqAroL+UnGcPL9vy8HtN0hM/eTNeVVx1&#10;bhsqDUoXBIZLYupZ68D9oLzaNby57vjSyTFff/yArz18yBurNfd14Hh3zv0+87kGvnn/hK8/eMjp&#10;MLDa7exUk1siqBpEiEw8UT3nW2GmSs6EeGvz2T3qHCHGvKYDxkHMNmBybCmrNR88e8HZpQUUjEEo&#10;aaCNSstAGC5ohgtOKBwNPZvLgZPtwKOceSME3l6veS023MvZ9MNj5AMZNyzqIQrFJgErx7ShUVl/&#10;/oxVZ3JkPqfK5/Z3fPgqiYPz3lL8alqtE8/VW9eTp61AulfOO+Yz1vtA+kP1XtLtKW6ncaPpQBle&#10;hmyFNNNXz+kQkPphE/n73/im6pAhZbQUV4j7c9VMRWom+7Qc1DAb8zcM/jkFvXq/MoTsZ3Mnqunr&#10;QJsu2o2b85vSVTrUN9PgmdWxqgOWdXFGildy2adlG+BlFZHZ0nzKb0yuzJablSZmiLocgJZXwTdt&#10;YqCnUEKkNA3aNGZWVOyUTo6RXhrOkvI87dhKIuWBrhSehMjj2NC92HKSlXUTSL5R46UkKDTZQF1r&#10;+BHnJ5V5fxkv4G0hY9V09BSlM5vYOmhSjJy3HR+0K76fMn/3+9/nnzx7ymXT0EczkWobOGqFk6bh&#10;Xog8WK152B3zqDviQYzc18wjCo9Sz+nugtXQ02jjp7P2OUBH/qzStvvo3+u+qwNxqXUFy2POQXeh&#10;mt6O3O6T+mbjVX64nqZs3GRtce8uOR0oCnjf3Ua1jz8p1Wddu/Uz07wudRUytnkFWBGzrFEzS0sK&#10;8htf/6aSPksgnet0rpKBBZbOr41Sx550fHcaB2d98c8IpMvv48bcHlW911SPOYPM5ZslHWpHG6R3&#10;AVLXb89IML0dmAmPvdQk0WkpaV7lFQitG3oj5idU1OI5FdAQyLEhx4bSNui6IZOhH2h7c0rcXg6s&#10;i9IEex6qUw0D0lHfqLas1wqU8+7xv/bUVEHVGpXVpcBR+rC2LiGwa1rOmxUvuhW/8/FTfv/pRzxX&#10;pY+CNELXBk7WDafrFScSud+uedgdcdquWKuwLgNxd0F3ec6qWixUiVTZ6/n5T9ObWmjnSt4704W9&#10;6/tkvWr1uAvN85gDab0+At8dgWkPAOvMtLh0l5wOAeldwbGuXO5GyxfVDdmfFUinElypS90DwoDU&#10;7gtCHMOMZAPSbyipfGpAWmmGo4cePUhVIlk2iojp8+6YzUij2mAGpJUOA+rVdHMa2+UQkB4A60Pt&#10;I7fcH+kWIJ2Xc1kX0+CZpDSa8bj8Y6GMKxDZg01rge9SNntIYabDDcY8A6BtZBAllYzmQlOgLcJG&#10;AgyZPGSksVaqh+bqEdag9frErHuzf22T+eTpS+IlkNbBJ8GYO4eG3K15nmG3WnPZRJ71W3aa6bqW&#10;rhG6YGqMDUIcCmGwgwWkgS5AyANNSaw006h6kPkFeR3Gn8Ke9Hkz90yVHet/V7BZXmAC0nl7TvcO&#10;PTHRMv10cf/GnYGU6dGb3n3o3tUr19HV8qHG1RzAjOto/r7pkdn4uvqKaVKfAamqO9/R8mcLSGX2&#10;zKFGmW3t3JlkXBpfZfEl+BhdTTen4HXWBYct33ETUM6BYu/6NWntSxnv3w1IsQ2Kmqc7SFYsL/y7&#10;iBAD5DyQszsNDnb6R+t5/yCUUEglUaIwlIyKx3UqimThqOkgK6lP4EvvWg7zFWAcVWs4ysazKtfJ&#10;cvxd20r2z5XXZ0rNz0M/J21oNkdcIFyIQmOM3g89MRRaAYZEzJkWC5UsgO0LFLQkQkkW6C/YGdi9&#10;HqkTwaKb1Nv5Zs5hVnsHqAOgch0dSvlnC0hvlyqvK9Phq4doKt+hvA5hxiGaPzk9chhIa59KncT3&#10;dur9eylkbgHS+gKBa9HwEAAsqaaZhOSXp0PvGXd3byGZLbtvItHadIdprMcBDhPhCqItAQ4vwfL6&#10;sm5Xfs87WmvkgquZXwGiA3lVTlE3fpdSiI1J2FrUHYQ4sPmZfYIirZBLImshxoYQIiVl91PK3tHU&#10;WjTxPqolMHtQs2yt0UXnNC/rOOEsJpAxje/cK6bLLSqEdsWuZAZR2nVHzolC9kMAhVIKrZiTaC3m&#10;WyBIIETz4kXOqEcAbUPrNai0L43io2O/XIsKLQYmMwnqOrr57kTV4+shmgPNso2vpRmQ3hmUPN0h&#10;YFvSMs3tTxiNk/JszN25fMsLt5KOg0hnz98EpMWB9Cp3HCjA8vefFXqZct2hr38mmsl8E4kD0vxT&#10;/5v9XtKS6SrVq9fdn1MtjZ0UqqeF7FmbL9xoXRq02DEtoSGIGfmLNEhoELEjqyULEC18SRYY7Jz6&#10;Krbm8argelA71TT3ViUjf84PO9xMxrjLqzPgqqoP94LViCK5Zx0KR5KRyzM2mtmUxCoNdMkDBuZM&#10;q4WO4sb3mTL0kJNPuME88E/wf3CY1KnNylPbdJFoRuqTyGdNd+GNfxrpT6Lt5jR/21U+vNrZwdlg&#10;GqRXkuxTvX9Tms+CPg0G+TTyYNZeio+zpdR3A6l3zDjBXh2jcE1Zb3vL1Df27/x8FdRdZmw+VTuI&#10;auEr3PMTHsojiLvtVCzgpq3XQ2mIpSXmQEiYtykNfr7cHVEr2Lkly3POKdOv22pitNcCc2m1Aumo&#10;f7XTSEETkURDQkqP6IBoJmixqANqAfxiMafODRYLKRbzehWL0mqgFZNG3Q7j4GdWsLE+S6i8OgA/&#10;e7qyArkjHa7bz0ie4dTnN3+qcfu83Sc6dO2zo7EVpeoml+3qpfF78ve+/g1V37WXUs8D18emJWWl&#10;4gBgyzlLddfO89XYp0Z31Zsuu+C68i4H/vU0NWzNa+r+WaobshrLUDfSDgBnpfnSfir71fRz8DVV&#10;Bu4QemKDsc/GJbd4XmJAIPhGFBSpo8Ddtqm7CazWAIfay5fR+1QV87MJe+Ec4joa23f2mkMmc0hB&#10;pbibP9ugyqKmdNBgBvZVamYSkwXc4YRHIlCbBkwpcBPZ+w8to6+UbUGHJslKyzvXpTV73JvfA1wB&#10;9+uo+ImoQzSvz155qnrlQBnn+wh36WdmS3bF+OiT0k1PHirr3piqS/vZ+EQ81M2sfMY5Vs9sB+xe&#10;nu7YLv8d3UBjhx4Co09IkwpheWcirc5AxqWzvdsC+NXf5jN03PF3b/bVmXR0Z9N7E4Wob2RZ3Kg5&#10;zX/fULSXotp+NoHZe8eJf2wAH8wqBLXDtXaw1iINVJeHqDvkLu505KVMcv606NNqSSM5pIbyz580&#10;/cm/8ZOT8coBx87iQ2kuU6jPFqPi11p9vFY/ywG0pJtF94nqvevuV9LF+69TQi/zOzQr4fktP7fR&#10;dXmxyO8Q3fTsnO7SFpWk6l0NEey4pmZUyzirqoB68LhUXQEGcxFXvRrprPzikU2rc2kD2IK40w2V&#10;7E6kLQ/Lx70k1bysdD6TW4PcJLHfRCO/geXp5TT3gJ7IQTJgUrR9zOO8OX2JoOZasEggSSAFczGY&#10;RO3gwOLjTbpHh/q4Tlbzz/ze+P3A5za6js9VXZWz4N/b8qzTz23pRjpQ3+voLun0hjq9DN2lDa+O&#10;t4kXAZ+SjSduokNFvfLEbRVf0p/GjHUTLZvqzzqpXjWov4mWA3Q5WOu/LkjOn7wyaOvJ4NkJ4fGv&#10;CZji6h53i1ez8vDTRcykX6WgYh6MzKUg5mx6NsEuB/VYZp/Rl4CzTKdcbSed6YFtU81jEfkLrfz1&#10;Y2orsr9TR5chfnS1hmJhWtbN37UHhrPy35FeNj2LdzL27dVf+2V7uXfMaWzrA59DdNO9O9PVpv7Z&#10;8/wMSRdCZqU9IP1ZQVRnn7vSy6Rd0sEG9wF74M4nopdpk0/63rsuJO+SSrVuKtl/h1YBe+WcA44K&#10;UgKhBAub4h9TlRpsVR+ZWYpJbnOpU2o6N0mqIFWlnkN9s7xwTSWtWvstZfkznddy8A8eOC76d4uD&#10;pKDmnd880Ney1UBw1tHXvP5PiUxiqv03bXosJal9OjguFnSl2e/wzMvRHfNbzI+ffjn2aVnvn5m8&#10;G/aAdI4Zt1boGoC5izhvNDHDTZW76R5ezvnMqLeUoeZ3U55Luim/SrflO0plt+RzE932qIFoBZv9&#10;QViV40uyVObLKKgHvFMDU9ulN2//xf2BJikMUkizUBiWf/BPHE+AjD5GZwB7qA2q9CxzqXdJo1Q7&#10;LV/n+Yozc1ShKcGDx3nY7HFT0rxymRPsmo9lVn2Fvqy6YV72u9JNfLJP3ofin3HMTK2knmzZpjeR&#10;ugQ/mcbdXpq7pMHT6ciDt5NSVwh3K8fL0hV8ODgOr7brXWiex5Wl/W00SqGffp1/ZvosOuIuZO+d&#10;3j3vvGWZDg44XyrehZYbActVAXWgXLMEmdPIOotC6cgkDn7+b/GdcWNEV4JWXeS4cWO6R/ssy1bb&#10;6fq6qomeN9K8rapeK0vVbZnNidh+vbVRAI0KsVAi6J7zbW8HX/pLuXtffFZkfLO8eoB84jxEN9Xh&#10;0L1DPHXo2j+vtGTl5e998yd1ZvKBLQeODs0b9C6NK7Nxelt6W3zeOo5unDfm75iKf3jwjgwzXjmc&#10;rtKEN3KgFNOzh2an8V0Hsp9LYofbyCBx/86BjPZoP7XgA49aCPsu/m00C1I5UAODK3AdYlUcFHtq&#10;jJyKTiqEmX8AxJSv0/n+ySH2IZq3QU227BmRscSomLNn8bDU5uhazPJABHPHYuUpalKo+UY1tUUs&#10;wZb9bq2gWsObTHQIfA5d45o+rCZl9n35ZaK5M5KbNmD2JpMb0s2p9sihclcXgZVqmmVdluqVJY3C&#10;wyK/JY11ewnp9RDd9GytQ+WRq2QX9+t4td4mOEx3LT+7oMXU7ssRY4kONPR1tGzoPyt0l1K9TD0/&#10;KY2dOYLY/v2Xodo3I7NeuTt9U7VBaX89fX1m9mj9Wsajm2pL+KCkYIH+5iBgHDVxlp1cqkvjaqWq&#10;U0XddMofHj+HGdtI8ccXaeaX1MurYukNKsU2zjyPqp/N48c9XmkZG0msiG5fO+ki54PnEF1t/xtI&#10;xn/uRFb25VWjQ215nVS6pP0s93USE1/t122P3+74HqideDsd2tj706PrC70UgJa/w96gUoxFZw0M&#10;Mw52pp3n8VIM9SdAE3DtsdpMT7j8LOs0Xb+Z9nO/jvak3jHp4tkaYI39e/W/kXT2jM5/j9s5o5f+&#10;pUmJMmfauuy++lGR0WzJPtUZ81QPUQWtgYELFjzYzKAUXx9TvU7NScal9yGq9a+5zpz+jaem6pNW&#10;n6kt6it1FmqjtpHWUMZadbmCBQc1BzT2qNUdHEhrSTywYaWpj6bfy8+y/yqwK+7wpohFTqwFXTRT&#10;nRyWJLX+3u8+9fkgnj61xMs8xpYZCzpFzZp4yN0uLj+Hi7p3fe9e7ZvDdyf6GfDjtifHt1amuYau&#10;ttbUgtMq6oa3Kcjf+9rXVXNBU4Zip1LqEnuUNoVJXe8Vt/a1azdJpVLbdHn9hmduLPTt7XKFDi/3&#10;52SLnnm6+WmiJR2qz5yWYr7I3Hj9aqcIJhHJ7I7iA8rPrk9pFxJeHehiy6lxU8INKkNV08zqt1+W&#10;6VuVwmwgT6MnqDmIDm5sXyfcMZ+FamKS5IxLmPHNUsybflk9zR7VcAZXH0TEnSzPTZQM0INaWa0V&#10;qq3C7TSfuvBv9gpry6KTMDGXK0Jtq/rcNUCgM6nS3jVxxSH+qc1SDkjC9f0GpCZVl2BDXWofVzh0&#10;fJ73f83OTNZq+e3f6GxuvWsbg9M4uNp/9Z7OluR3F6am/Cx49e10t1SH8dgOlVxPtZ2vLu39uRnu&#10;AbaJOt6t7QBpz9HTfhb7dPDiYRqXAf8dvRTpche1Ov9gqfCvkhPWmR5/ycRICMXOlAeUUAposcih&#10;6p6ayyQf1feOyzb1CKPFng25mg3Vcpk0VZfyI80AuDDVwQ4B5GtBlCXPiZnB12t1qM4H7ZykWhp4&#10;O10v6+6TSkWnSZouVarGDi5Qk8xeXAeLzL6bhcLkGLt+qqtBJIwxpirZ+93k38sBZpdrumWTxy1a&#10;av1M5TMu8I+XcQTMWVPXz/heFbSe3oJZay3Ktxi/89//rI3va0HU+WtJtd2XNG42aco2kLSMs+ye&#10;hDabiRgztGvXSZfL61L2O2B5f6K7ddR1Ty9p/p67SqTG3Ielh0N0KN280Ucn0wemqwoTIgaIy0GB&#10;Dwwr3tQP9k61fetZWhGXT9TSK7a8tXOAekvL+XNS31972sF6vom0n/AT0SgVzOqQ3TgeTEQzxyrO&#10;bWKnj0TqUVV7ew4mgXhL+sNXaQkCB7DdmkgdmGfNsaxpNf0CD4PiMrE6qE/kulmX4q0eOpuMJnWM&#10;1uO7s6crP9RndXSl6OVUwP0ZpCqx1xLM9MBerbGdxE+s1XSVpjaptT5MeqA9b6K6WnqpZ5YXDpDl&#10;Z+WsdfQ782RXyMbUvH46PnMImyY3erXfTS5JzPyIVGkHZDx3+7PORC+b/p9XUvEww1WqGweSThJJ&#10;lQipBuRjl7t8ZCZItmttkmnQ4kdE/Ugn9n3UabokVsioHyUVLUTcQ5L6Z3zPxLBGI/fMrh2mKjlV&#10;MJg0mRPzMhu6889chtYxr8nus05i+3Jr/T7P//ZrNa8w+75XO1eVzI2nxj7zcNFWO+uTWk6t+raa&#10;6TzD5a+9trL79fk6psYTaADM2mIs73zpXUWFmncwqNeA9fZdZfl9+iTj++Wf+NOhl63b/sQ5tuXL&#10;N+p1tAfGo37mT49e9v2HJBajmpN9rk9ndN07p+u+CTJuFvkRTKnbLtPesx1urFqxKtmI5zE6sZt2&#10;sGXaEiooWX2bQqaF47xvqv6Majbk4FukAq//tzBu36/PfhONwFhXPeMEMW0r2RuNxjrVldAsb6kX&#10;2J/ghcmw3tQU+2U4qEirwOx/5y+yMk3/FWp9ve3m9WdSj9Sl+DiJzSXRGdTtfa/tNFumX0k5lqu+&#10;3/XhYyrMpWDd6/DVZfAJcfrrkQtGuWreunejl0l9S/P/maWXAdPJjjSbbkhK3QW0jA6JuIydfPhe&#10;pRufnZXxarq7VWD51HV0Nf9p8Bhdv7Sf01TmQ4w3MXRNt8/iYC7zKgA6CPj1KUKh2UPa0twGYVBQ&#10;LaYT9DKKBpNIVGYLScu5auoU24H1b1foYLtgA672kXhN8wwsa8oaYA8vj/iybaz/rI2nRxWwM/lX&#10;lrBjRM7ZNOEbdVJt9XylpKPU6G0YLRB0tWct7havUAtRazL/a5OMqE1gU7fOSzXROFnUScezstNR&#10;Ux0NCC0/760RfHG9rlDcZZ9VbuQFf/vY1qLgag1RU9EUX75DPQrrHv59QsrYppOpY6z9wqzW2ctj&#10;O9LBnquT0YwnRiuG+nuGB9eBzKGrVWVheU35XUeH8rieFivnedvt0dVca7qpzqbX37smjJM5uDs9&#10;GKP01qX9/q69b0rMgbTSctBZk1wt8Tzd8plJcvjnFEjBB9h1z1YXdI4cLsmEUYIziWvUh6rrAqp8&#10;qmaELijBpdolk11HtZwyysZz2rcltTJOy0ED81qHyUJBZm1Rf9e86kbKXKIStZNI9Qw8UoERO8Lq&#10;PJQdBFQnsKp9V3WpRUwitZ3bqTZjH/ty+3q6eq9gk8kIpIt2q4Bvr6wpmFYJYimtjMV1zv4eFd9o&#10;CldMriwPl2odSIvYxBGApno79FLV8s2pllMr2/jf6uloCYzix1JZANVtdCjlywIp1+RzEOwXCWu9&#10;rtLVHOdAavnUJYxfdx7UUZcabEOY6aRXUUhFDUhLtphNuLQUvHQ3Aen82qF70+bKdL+Uq+C0v0li&#10;6YyRrg7Em+hqCSY6VL59snLtOYo+AKQT6ZWOmZbXh8s86lBmEimeVup1NT0bsm+/aEDKdPLM85v7&#10;T1ZVsyis2IoNvvl99sqxaLNFoWuTiYrBgOjYTs4lzmiCVt91e+Yi07WJrN0UUPH9bfXa+F8JkMcl&#10;qxUruEQlDqJ1Yyk7mAZw/6hqx1Sdh6RMvFTLs2SFJUhYX1h+82taAWEh4Qcba5NlhJqEW2QyUVIR&#10;kGbKza0qrM5ePhU/n1oPA1i55qWrJar1GU9mjQLK1L61P+2W2tNuGlX8dfb6yiwH0Ne4brx9F6pZ&#10;WL39+9jGU35zuvLaa2jZV/O8DhZ/j7w9rr5+wh2trbMA67pn5EDqT43tl4qF3dmvm04FPjQDHCKt&#10;5i7z785UU6L5EzfTSyT9p46WLVmbX/xHhZAq0IhzvDXnlFoVl2Dc3ygJW2QkUNNjehZjX1QsFN/t&#10;lpkPPckFsql4JKude8uKloKOPvam5+uzUgzgxvvYBKAONlWrW3WJedQr4oBcJTSbBLJOIAqA6/Qm&#10;e02rVT3KPx3prwPFYU6rS7/aCl4SNSnWG2Z8R/0Y704Dbq+/xud8AvT+sfLNN3zGaWBsC0azpflE&#10;6pmpujrGOn7RAuP3qVXt+TrB1LuWYp/qu5Z6cru65MZPke6Y9bK8L0fT0580nzm2iQPmzXhn95aA&#10;LP/fr39dyQWGymSmoBYRiyo6iib7C/k9xD4AuHWxN/tnH1idqiBkj9ZCTukWgpJdW1645lqlmxuG&#10;mURq5R5HyrXkA2BGd5VIDRBm9Zt9EbG1ggHf1GamVzU9mKCUUiwQhrgaRh0262TmEqOa2w4vrgPp&#10;oXPBYOFB/JVSJa49CRMkuh4UB6NqKzmDBqoEKNYeVXKTYNmro41F8awemiyP7EUtLuYFhZghjtKZ&#10;g3GEpMX0pxIQVaKHTx7LNqN9SeZq7a9KOkAwaW9OY8/N2ElErG2Lryi8xlUHqS4F2lRRR4VZxuRk&#10;wUzm5/rnA3Sqdf1dSyCmBpmh/d6YmRVxDr2KhWABB36x8ihmEXK1FaaclsBxHU1lnbNwvTovmd/b&#10;+3UzjQLe3tW7ls+fXaTbx4bavrMrtYn3XC4yO2svZFXk737jG0ou6JDQ7Lt9ntnUGVNmUv/OCjBf&#10;si/vzWnJmNfRNY+PNFcH3EQ1m+vKM5GL8/Pl7g1L+xoPae/aASCdTzDXAanWAScQJEA2LwjVP6iq&#10;2Vc2IYJA0Wwx5rHjFCJ+ilx1NH7XIggRJPoS1Qa7SVx1mTzvq7ppU8tm0iyCSYoqJISmbZBgCnfU&#10;AuftLeGFPWW9zhnXgVUCKBYaWTTQOpgqQnYHy+qAGoG2QHDJMlMMmGKg73uEQBMaguDAPDYrzNrf&#10;/limIyzVtAdYo5bBYj65OaDnUSeWOZ9nd/gTJJDVhI+6yWXtVSzstUDAjPQBhpTAJwN14WWPvLzq&#10;ee2Rs2dtY42W1kpovDPer7UWkCb6KsTK0kjwSWlq9wlsJp4+RIvm3qNJ6p3T1fyuprmean/apl2l&#10;G8q3d+sub7LWAtfZLGg6CjEHUkjK3YAUz34OpMz+lrnkOru+pCWjX0fXPA61K+6aT/17U4bwmQHp&#10;nFxzN1uiOgkUCkkTOWW62NJJA0UpuZh/0BjJOdOnRKYQm0hoxJ4rA6WksQ6lFFSxMMo+Ouoba9tJ&#10;3QmvbFOSAbBvUkUx8Vgq8IQAsSH77nAM0aKNqvd9lbMEQvTNCbUtyzqcqiQ0lsV5qTpghkCOwQeJ&#10;PRlRGlW0ZGzqUCRGQhNJ2Ti4WhiMp71mYLmUhCZgPdBBYLUImONqLXYowCdBUcbNMLy/xdsglQwS&#10;iLEZvV6F4BtnpZBzQkqma1tEhGEYSKnQditCDKSUSCnTrVeUlPcEEwODabVRyaK8uralqjlcPzsO&#10;9hkLaxAPr+19pQamooLEaMdH61TqTXkI+OZ0uBWN/tkE0vnKYWrjPSAtQ3Kd1wSkS5oDaO0QgOxA&#10;Wn/fDlyHwabSHR6Hl5FM5yC/d6fSIdB0cD3wjGU3XVUfzMxAqqYY22QZWVOmM/QmxZlEA0BKaCmA&#10;EIM5VU4lm2QhNnCLL21Lfd6ZLMRAKoU+Jd+4mo6WjqVRZ0pRq4sv+wUlirmiQxSyS44hEGKDAk2M&#10;NBJcR1poCDQxQilogbZpXTp28cYlrsqYxU/uiMV5di/2tqudg5dRqv1jgZIIEUoU07UWa6dGAjJg&#10;ZntAH/J0GsppH0j3bsw4fEojWL1Vipt7WR+Ih5pGJ6uJ4Ebt6qBBDEhsUM0MKSHqk44EN01KpJxQ&#10;EWLbIGrSa9ZCKb5SaOIkSepUNpviZswuCmqTp4qrQryOpqsNJs+rA5priiTYBB1DIMaIAillYrTV&#10;jmUwvWbOM3ccaiNdB6T72t/b6XA+c7qa3z6AVrqay9V0OqY7hGGHgLTMgVRTpuQM2c5YXwek+AvG&#10;Wa1mNpvh59dvok8DSPckyBvo0wfS6crI8F6WKp3hz1W7T8osuK9X3qQc642gBlilJNNTu25tSAND&#10;GYhNA0FIattKRa0DbYfbTGFKMX3YQKEvyQZZNSRXde9H3vCOcxRjjyjBtarQIDQCMUSaYBJZKAol&#10;08RAFyKtBiQXQik0Evx5LBqnAlUjKAGRiIgxX8EPHTiwBjW7Slva26OBaqmghFAoasBWd/Ojn+Ji&#10;MAlMm8A5vbn8q23s/VK7p3aKVFDx6wVXCci0hLdNqmSgSgUnENc5i9bQLJ5ncK9ZCCH43oJPTOKT&#10;a5JMIrsoGelTMh1zdKvfbJYaQaJ3jkmhlsscTnyiIYOYYrhY49q7XC+hVTlbQXIsv/FoEyMhRlIZ&#10;TB9MrWNtHH+X/xjb9Y50CAANRJej6RryyW5f+jxEVxNcBUgO1uBqOn1pIM3V/GkE0ur9aWaQf4gq&#10;kFKbWeQKkDKTTq+jf5qAtFL9vg+k3vCz+lTTr2oaAz51QeVo+6PmFzOoSXfFYwoFQxJSSfTDQKEQ&#10;moYiwqBKjg0DgZ3CDhgIDARKCGiMsOoI6w58GSxNMF2dhwCB2siKZjXgLkoZenLfk/sBTQlUiSXT&#10;5cS6ZNqUEC2sJLAODS1CSJlQCq0EGhFIhUhAiIgIQdwC1A8daNXFuTg+xZKfPBfViKWghEYp6qFN&#10;DFoJGigqZmQQAqULbHUYgXSURGeWJJWCGxeI3y8OnrWjxO1QzQJi6tc6KdiGn5jmp1i7tbExuEuZ&#10;EIL5BsDaVdUsFnahUKKgIVIULlNPiC3S2O9SKjP7YLWC21dlxqMVSAtS1U8u/VdwV7VTbYpADITg&#10;UnSGo6aBnK1vmkCJxqhWn30ByUf4WJwlHbpWaSFD+7Upv5tIXYrGq3Y9Hb55+JllaQ6l0zHd3hgf&#10;/x4G0uGzANJ5uvH73p3DZE1cU17N7xB9EiAdr+39uh5I51Sb8e5AavvnWiVPe2CU+O18u+Oqqq0K&#10;fDNmyD0pDzYQmoY+JwYVUmzoQ6QPDaldkVZr8npNalrk6Jj23inrBw9Y379Ps16zPj5ic7ShXa2Q&#10;xnRkuMBTWTvnTO537C7OuXjxgrPnL7h48YLLszPy2Qu6ywvu7bZ02y395QVlu6UthU1sWCHEIRFL&#10;plVoERrxc/8STF1RObYCeVDfb1FfhtrSvkofUU1XrxSKZGJjGzRmoaUoDVkClyFwEYU+KDkUkusJ&#10;9z64frG2vwOWqq0idJRCnSdcgrQjlC5X+zWNs9WYKpITIRWOmpaVCGFISLb1QSnJMmwiQxQuo9CH&#10;QHJDd43CoJB8pWCSu6C+zMd5aoSjsQKufijmF6HazgYN48ai4apQgpBLJgp0QJcKD9dHxJwgJwhQ&#10;ugjBT1v58yN/++/r6CZp0djL+bymuyW/Soek2X26OY+rADmnKeer6XS8X9tA98r/UkDqIUcOgA+z&#10;F8jiZUu6K5DupRszOpTjVfq0gXQuuRzaUAqLvPbSz5LXgWeLPb9RDE1FjcHsWY8175KT+GZL0kxf&#10;Er0UtGnIQbjMhUsVA8yTE1anj7j/xud45Qtf5JUvfon7r7+GPHwCp/dgs4G2hRhNFxmwGvu7J1FZ&#10;vFa+jNSClgwlwbaHiwtke8HuJ+/z0e/9Lpc/eZ8f/eEf8P4P/pjt049pcuYI2OTCqhSanGlSoatB&#10;6DDPTaGCE4Ktn3FrgyoBRkxire2niLuRS2pSHsVMTYpEYrfmnMCzVeBZGzjTws4d4RUqGGVKmU1W&#10;ihkCVQ9W4ybc/jX8GO64hFemPgzVWN7aKQ6JeyFwlOBUA6ch0KaC5IGUejQKuu647BrOVitehMB5&#10;Sgw5EVdrLoaepBCi1X+3G3yjycph0mXVX5su2I4SFyh+EAEzH7PvthbQIJSoZh6G0oqyyYWjXeI0&#10;BO7HlrWAaqEPmYISQyTKpKMV8aXDDSPsJiCtpDo7WnxLfnU8WT2Xd+d0481bnp0G6tV0Ot6/C5Cq&#10;T4JDNX/6JEC6/H6I5qB7HR3K48rO9i0k7APZkg69Y07V2nEOjLBvicAcSH35xDV1qxtLFUjFT7KY&#10;dOTMpW636zOwhTiGXmGIwtA0XADP8kC/6mhOH/LonS/w1je+yWtf/grt2+/QnJzQrja0RyfI0RG0&#10;K2gCNNE+IlZqBy8v3VRqB0/U9J+mfqge0oNdSwl2A/l8Rz4/Zzg/J3/8Eeff/yN+9Fv/mB/+9m9x&#10;8d6P4cUL1ilxItDlQlcKraqZN7kpU3CQEjGJM/jGnOnlzBuRtblZ/WuAHISSTNITjag0JOl4X3s2&#10;3/oyr/yFX+b061+jhBUq9haTNrPbMRmQ2kyl08ThbaCaZ5MJ7kPU+lfsy+h8RIOiQSmaIQ/E7Y7d&#10;j97je3/v73Pxe3/MvfOebrcjqusuO9itA883Gx5+51d488//BY4//7aZSBXLR0M0PaZ76x85cBrT&#10;taT+b+1I/6YgpZgsUIznVBSNphqRKITdFv3x+zz/J7/DH/zd32B9dsmJBCKZFGwVFCS4BtXfuQDS&#10;u4DmdaTjCmDKb3+sGd39HVcTXgXF62h679VnpkY/BKTzpT1UIIVBQf7uN76pmtJnAqRVV3pTqkN5&#10;vCyQYqvFa+nQO+Z0VyCNgg9Uw56rdfNOGJfvrhVSHDQNTM3hsW1IqMCghZ7M0AR6aThDOQtCOjrm&#10;6M03eOOb3+T+V7/O/Xe+wP033+To1Vfh9CE0DYRoxw9FKEWRIEj05Tt1zeqldEAVG2PuCEUdxIqD&#10;jlcuBqtdKSARYge7wdLttvDRBzz//h/z9Mc/4PIP/4APf/u/5b3f/R2e/+hH3EM41sI6Z1ZF6RQa&#10;VaKIO20rI7hayUynipqdqc1Vdh4/eRvGIkgODBrYSctPYuaVv/QrfPFv/Ouc/OqvQnsPQms5elvb&#10;CFgwhtT7TqouabgkOLaVF6Q4KOPHwYLajnnqYXsJP/4p/+X/+f/CD/+z/w8PXlxympRNMIbcxczT&#10;JvPxvRPe/bf/Xb7y1/5Nuq98xSYo8XP2sW4uAbGZxvI4gl2cHqmmnZW/mPWCX/CTDGodnRPsdvDe&#10;B+z+y9/g//l//D/R/PRjHjcNq6AkHcycrlqMOH2WQHoIRHmpd1xNeBUUryN79+H0teH3MaOWawmk&#10;RXW+a/8t1TRQUkaL7cLeDqR2b0pzuGEEY9zDORmZNLK4dk1D30SV165713X1wboWsME71uVAG5iv&#10;o2ofafw6yRCOTrPr3krTksUBtL5HtTiIwk4i2zZwFiL5/j3Wn3uTB1/+Co+//g2+8PO/wPoLX4T7&#10;923gBQMdQoSmhdCAn3iSEJAgnr+9w0oxNY6oS8aoXXRTJAEDzrq8FGsHJKKxQQbbgKJkGAbod1AG&#10;eP8nPP393+WPf/M3ee8f/2POv/8D0vs/pTs75ygl1rmwotCI0gAtSnRHzjEYkGgRGmlMPnffAhqU&#10;IQ+EGIga0RzZFeGyifykgbf+lb/Cl/6df5PNd38Zjk4N7MdK2p/xxx6rLvirWHsZiHrCUBHd62ui&#10;s8/YGdIAFxfw/Iz/1//+P+UP/2//D1492/JYheMgSFAuJfFhKHx4/x5/7t//X/LOX/vrdO98wfJt&#10;O/sb6jvUVhGGOlZENX3oHtWfdRZSL7+WcaJ0BjRfeUNvq4r3Pyb9v/8L/u//h/+U+P77PImRjYBS&#10;aKKHrZaaYR0vVb+tHrfrk9FtQFp/HQa3Q3Q14fzZmt8yVTEx6Jb3+NPz/Lzu02rAvltEC8iqxP/F&#10;k1d+3YQRO5+M9wFjY+6TuU6zRp5AddHZByrBdfkp407pmNv8h3+uPumdU6ky0TXvXtJ+WWYvEctr&#10;v0T2EfUNEbHND60bI5j7HbWD575ZYoNEq1AXwrgrj/jpHAbOS2EbW/puw+X6hOHxI179pV/kO7/2&#10;a3zjb/xbPPnl79J87m04PjHQbFoD0Ggnl2zXxmA7uBmLgaTVzwZIrZ5frb+DBbqzwVqnBJMKrT0N&#10;ZG0gFBjNDR18G7cPvXfM+vPv8Nq3v82Xv/Vtcoz0CYYhk4bE0A9mFqQmXcUgiOuGJVqIjlyURqKB&#10;SDZfmhFrS83JVuoEUgjsQuEjTTz82td58nPfoXn9LVivDZyaxtpm+Qn+WV6P0Z5pokmEMVrdXMdM&#10;DPYJfj14GqJt7A+J3/nP/ws++N3f4aRkujwg2WwMcgjsmpbt+pi3vvtd7n/ly8RHj2DtOuzG3xFm&#10;7xnL5Neqmqbx9h7veR/U5+bpxvraQQokwrMzLn/79/j9//q/ge05LRaCpnGLAyO3Kx6733kH3QOR&#10;u9B8DE/j1MeRg7bUjbea9s40JV4+q3NcmI1xnaW9+VWWyNZq9hFsM3BqJRtfdeIpfpBlev6WV+zT&#10;VfD806JDAP1Zkkl6tf6jFw+Yt6BAypkhJ9OrlUQptlTdoZxr4XkQLo7XPN10fHi8of3ql/nX/sP/&#10;kL/0t/8Or/ylvwxPnsDpfXZNpKw3NgBDY4MjyCSViEkh6quxvdl5xqxyQ7jlAAD/9ElEQVR79+qp&#10;mOVHsCWM2PYFriscJ83gA7VtYNXB5hg292BzBCf34Atf4N3/8f+Ev/q/+V/zi//Ov0V45/O8ODri&#10;rF1x2a05J3I2ZAhmznWx7elTpomRYRjIOdN1LW3TkIYBKLYP5AybyGTsDHuJEW1aV3E0DijXfKLt&#10;lNNG/zQOZg6i499I6RpKaCghoqGCVEBjA7E1yTf6SkAacgh2vBUl1T1n159lNZ1t7BpC1zqwNaib&#10;qpUY3SzKvTNFQWNAHSA1BkoDpbHrFTjtun20iWgTKdFM4EoUy1MiGkz9o0EYMOP94r5RNTDbITd4&#10;mAsn+3z+WdFnnf8MRP37tHb82cnymY6AX6HrwOmuDWvdcnuBVczO7jaDhytA4GVcltPy20/3adK0&#10;nLcuqe+xEy9mNqPqURJ9mZ1LNialUEKgj5FnojxfrfhhAP3yF3j3f/pv8xf/t/8Jx3/5L8Lbb8KD&#10;U7h3Qmkb2vWxDQbFZ9lqm6MQCho8FPIseBru/MRKKRSPElln2TFsCbKnrqhkzGebK7a0cWCtICvB&#10;dLOhhaaDZm1gev8e8soj+PLbfO6v/6v8S/+7/xX/wr//P+Pi9Vf5OK64kBWXueHFZSIXoWlWCJGc&#10;Mk0bEFFKsRiTsWlM8vfBn7CJSD1QYBYo0aWuGFxidClZxMtYJT4HlDFYnU8uwUCsngJjJi1Jlcpn&#10;1+e/x+X/AV43XfgERjFGO+fuahQAwexsgwTLZo+XrV/mVH0yXEdWZrPbFV8xVsWaaiFnOx1nie2P&#10;bbbdXYS6K7jW/K5LW8H8k9AhLDhE1737k9Bted20R/MnSjr+8+nQbVnd1jA3UfBdeHF9Sy17cLdy&#10;iksjHo5DIvSpJ1HoA5wH4Xnb8HG34vVf+i7v/o2/zpf/jX+de7/48/Dm63D/AbrekGJDkdaWvn5c&#10;c6T60gqcs4+fZRqT2acOTPuI2i65/TYyaJ2RT3BTW00neJT58wZYSiRJgKNjePSA5ouf58Gv/jJv&#10;/Wv/Kr/8N/8m9775Li+6I86aFdtuzU4asm8y1aoVzQxpIJdiE5Fv+owTwFg7q6EGsWXuAoTGv0vw&#10;O0BeSwMZVds9rwN19oyybCBs1qx57H2fQKdg+vaDuwW10cfy7adRXHSsf0c3g/WA/XRtYulZPrX8&#10;xXXo9bpa2dU3qT75aDhMtf630W1g+KnQZ/oO48lqO+50fcXrgNy7doeGehlyVv7U6FCZK9k9e9/4&#10;uaU+87vmLMOuKH5c0PcIbI9XKdhZ6lQySQq9wAuUj6OwvX+f13/pu/z8r/0Nvvav/FU2X/4KdBv7&#10;rDbk0JFLQKQx5xOuS55oqsFUi7po8Z3eWXIBM7ou9sFPFPnhwBFi7ZGa94gTeyBQJw+tSV28UA2o&#10;Nmi7gdUJdLbcD1/+Ml/8a7/GN37t17j3i9/hxf0HPG1WnIWWrYotf0XMKYuaz8xBM7k6YFmIHxbH&#10;qqoiJoCceoRFTa7rWwecCTUduJbtbGn3i+HP1ry976cnxhaa3q/TtZHUwM7sQw+N+FkZx3dWMF1+&#10;rhtBnm+xp1SndPNy7bfRoXwmOtyec7rtvtMdk31i8r75rGlfg3qwI50Rlvz1GZAN0E+v1rXMB3Mc&#10;dYSThKMzBjlU3/rbhqsb19d7mHSgbg+YxQzfi2bO+y2sWy4aeBrh8v4JD7/1Lf7Kv/fv8eZf+e/B&#10;K68DDTRHtlTWACUQSiQqtNLQhpYQzBGFvW9er/1fNu5s4wsHyKgQ3DVfrZw4uJpRtyf3CUJw6WyW&#10;pw3V6fceqS1Tm9hZO9CgzQbWx3B8DA/u887f+Gv8/N/8d1l/+13eb1s+DoGLEBhCICNs82C6vWg7&#10;oilnSlabmebjYWyDWj7f/JtLrnXp7gBRW2j6TGknVYV99gXXCahMqqzX6rLe2rJKiWZ/epUsREXd&#10;Ta9qAvz5fRAdyzW7cpUO6cStPHt8W9+jU1vYpvJMU1i/+nMmSc/ycLodPG8ZcwdoqZpb0ryOh8Zk&#10;pXnfXrl+R3XEXWiaeGp72Pc9iXTs12sKe4g+zUJW+rTze1n6RHVSG0jgu9woKSfTla47nubExwJn&#10;R2te/4Vf4H/0H/wHdN/4hi2D2w5Wa9vEKQIaaWJD2zhw1lW7+sAI1SLA3IxUnZgFVfPhJOZmL+Bh&#10;EGwXyfLBE1XBVU2qtD0zN8Wp5I8WN1ecXZ5WosE2sVUwCTwXsgoZIROgWZnVwfExn/uLf4G/8j//&#10;Wzx691v8VAIfK2ybwE6UHEy3PBQlIyCRkgslZ3OQktWPRM7KYCNl/B1cQq0svqfvvANJbV/xZ6uc&#10;Xrdla8XHBvB6+2Q8vms26kWEXIo3qzWaiutrF/w2SZoT3QQgzOo419leIa9PseNe4+pjAnRrsOv4&#10;/tD1Q9c+Cd21b26jOci9LNU+uK1O4sNo7C9ntFFBVhXZ1rDTzt5y46a4JLfs2JsKUJn6ZeimSt3G&#10;WDfRHFOWpDO8opZhkWa8Pm94NQnIIsV7mA+1kMUJpVc4axuer1e88+d+hV/6678GX/0qPHwEq41v&#10;1phZTcE3WzxkcsrZducb29EtI4DWBhA7EaQBNCIlgsbpvgumVfUwjlNxNZtzgLDfUVb3qgl2/kBB&#10;LcywFAtxYujrnBQFiYHt0KMl0xAI0oC0Plms4PSUR9/+Of7y3/pbnH796zxrWz7Oyi5EBpTL3ZYh&#10;JXMx5zatUszhhumgfbCoRQkNCwatkqGdXa8bS16P0YJhJrHWxw1VrvKVX7fMra33gM5Be5rC6kOz&#10;MTHqkj3N/uPjZ5/qcv96mhdtcXUcx/WaiJnHGb/iCOAOctwh+JLMY5h9bqT9eeMKVTlgjilLkkV/&#10;3JTfnCrLHiq/LvBrnqY+M8cZaxFfPcyvz8ty5TV2YdZT0yx+G11XwUOVuYleNv2fFO2ValHGKx2s&#10;xrgKY3x3xY7pFYEUAhdN5APglXff5Sv//X+ZR7/8y3B63/Sh7cpA1KWWyaDeB1gMvp9Q7VSrZCgT&#10;EjqIogF1L79V9+kls7JaUcdi79VDsJqr/RiBZ8YXIuoB6xxE1b3zS6aIRbxPOtDUkzIWrMl2zYlm&#10;brTq4NFDHn33u3z3r/0bdG99jveGnudaKLElxNb0pMWOLeJ6XTNQMCAtmEcoihLGmW/Jvwt0Elks&#10;4e3+KM35NZNCxZpiIeBcXXJbvlWisizt+/iYfxklZzWJfz54Ryn0Kip6v3ie/t2erB3JLJZXJbnC&#10;t7h1QPV9C8anlde4oiOtV+dtepgO3T9Qkz9xOlSuu9D8ubvmUdcW9sv456XpLo3NS6QD74lDjPVJ&#10;aOK5l6YRGP35Ko3XmVUkjMteu65mjC3KEOAyCpfrDl59lS//pb/M69/9VXj0ii3lm44SIkV8Gay2&#10;C20fG33Bp7pRxzbXC7qUo7g506yCgulDTS/nZlLY+e4yiqh4fsXNYKpDE5fmat4wapFHABY/021b&#10;amQySTNZC13bIEEM7FQnEAtur9l1cP+Ur/wP/we8+Su/RH54ysea6CUgTWtpFcxx8jTQq1RdpYYr&#10;nbLYF1/2d4Wb+ceuL55bjoPZ+LiCEM6n17FqLf8eSOkEuP5zfN9ymWvXpxerVIm29v1h0vEfxudt&#10;RVH7Y5LIxlQvoQLZowOFqHU6cOsK3TXdsu1ve+bGmvhq887vrmmvyTRMjVmlkYlqIx9u4OlaHVx6&#10;oHPmVO9V0XlJ47MuLdzcEvvvvYnUBaPb0s2pLv9qWQzG/D9XfWRAJLqHc9tIyGSKmtH4lsJzKexO&#10;jvnKv/gv8rk//y/QvP4531gynagq5GI2kTRh1LUZPE3bYPPmMIx170T1hNmeNZOJrfWorQWcyyg9&#10;RXu09FAGRAfQgaJ2EseerzpCUw+450tXWziQBqHE4KqGqu6xJX6IcSy3NAKNFzxUdBKz6Vx18PZb&#10;fPWv/CU+951v81yE81zY9hk0EIiU7EvLA3w1YtseX9ZJ4CU6Gvb61qeLiQVnWZm0egO5jlF1EmXr&#10;81r8CGcQQM0rl/Mm4sEm6wCcqRhqfuO9cTxauvH7FZqpErAGs3zqVbteitkf17y40qY3Uy3bWM7Z&#10;e+rnJpq3/Y3k9a2T3Hz5/f9n70+DJTuu81D0W7l3VZ2p57kb80A2CIAAZ3ASJ1Gm77NCtuy4jieJ&#10;pmVNDvnZV5al8A9H2Lq23lUo4vopZMl2hCMki7RlSb60RVKkLVIUOEEkSBCUQAIgMTTmsRtoNLrP&#10;UFV7Z673Y62VmXvXrjp1uk83oBv3A3afXblzWLly5cqVcy4XiPyRwrP3qKs66GNrizvioCyMSHW3&#10;HhFFOoUh54Oc6PNFm47zpeVCMCtNhuw9ZlUwcpWGrhvVBZGBCGsAzjgHPrAfb/0bfxMrV14Tlzgx&#10;SoQgC7WLwk6ggByInC1HEti5k2pcMnSsUiZfhCI5GLnOxqAoeDj2IC/74l09QkkBxXAdtHoOWD0L&#10;2lhHGTyck8kprwu06+D1nbXSCTW2sF/GvcxiFZsu2sim5LOVAEKQxlMUwNIiUNc48vqbcdkb34hq&#10;ZQW+P0BNDsQy6VbXISnxXA6YVcmrxZrL24xy2ypy0huxztkoG9eEc6bQmn46kTWaqUJLKVxg1Ypo&#10;kqFKpuF2qTBnhrSR2ioulQ5xpuXbyq/9OweZMoGeMJ61AHE5UWugtx0fi2OjVchbjehP40i2WTdD&#10;GlbxHILe9jvLf4MeVSasBxEHyKlA1j0OLJV/TIQzzOgdOYpbvv8HMDh8FFjeCS76crK7ZzhXyFrJ&#10;OqAMDj12eoeR7ZJy+p5sCyKWE+3jEhZVZ2ohMzE813IoNJGMY/oKqEfAmZfw8je/hae+cDvW7rkH&#10;ePG0HGgx3AB8JcaoEyVZe69XehDArJds6DF1sgteu61y9UfBDkVw6AWHUvOQBEBkTMaM5VR7sUqX&#10;gMOHceDW1+OqW27F2TrAUx8hELiWg0tqYtROZvQDWZOhZUHp6uZ56+P5wSIXfm+qcnJ5OY9KTFbe&#10;7TxNOGwBbaut8avpFouu9b2NzerNLLCW5bT6vFWYfHGuK7bI962gnXc9VFvNYHR3E9rCYO/mIj9b&#10;JnO0cGOwLSG2JG33+M/FRzvf0Q0i6QTI7DwH6c6z1wIlDBmoF5ew+zXX4/p3vxu0c5fMzrsSzhVw&#10;ceuoTKo4dqAgd6k3F6C3CiSSk7uLIjcRIoIchuz19J9QYfzUk7j/05/Bl//jf8Q3f++/4msf+8/4&#10;1u/+Hp6+48+AtTVgOALVlR4BKJfcSRvBKOJeYmo9aUrLgVCwyxb8t8sprQTxADyTHDTS72P/Ndfg&#10;tW97K4a9HkYgVKyHRpBY+TUg20FJl2HZ8ChJw9FgRYf8XhDUrJ6MtmUJZz6MO4kJ8nDTWwOkSbXR&#10;ZYmKvwkGd4Zvg6wXEePLIp4j/HZhkvrZaCrsyZDmknP8kkCHZBwzRBNO0XhtRWJouk9RmBz/mRrP&#10;pugIN6letwezWtdGQTFil1KUaA0fZMlOIJJrMDxj4cBBHLzhdRhcfQ2wsATWK3rtBk3v9fZVm1Fq&#10;QKsiic2ZP0Jne82gnPPp1DoFWI66G42w8dAJfO+PP4dv/cEf4NE//TxOf+MuPPInf4q7/+v/hXv+&#10;23/D89+4G/zSS0BVy11NIaB0DsQyK15a516HFeRRq5kz5R/H5TKGtSBKQRVtIXnoHTiAgzfcgN7e&#10;fdgoinglRx10gkzHiz2z2t/Qe4lEKViSlu3tA7eelntkv/3O/TX9swiNOjeJnCF28q2hIbP4LckM&#10;7d9AO7nWsq88xguwMLeMjno9DTlNjKwhzZ5XGg6qlpIFOTmmwMhma1tod9nnRVc4lg9t504l3EVn&#10;G7nAtJ9paH/nrDPHaq2JI4mYc0irRwlgchgFhzVP2HvZlbjsta+TcVGbFCIghBq+rlEUsq4vsJxm&#10;xBpl1EVKiyeCJxLloooatqVQJYuCnDpfQM7PrKqRHD784hl854/+GHf+59/D2nfuw1V1wFXsccxX&#10;WDh1Ck997U585WP/CS8+8BCwPgSNa3AtBzj3Crl3ibwcben0vOD8kbFQpcVqcZu/WuELBgobIHAk&#10;F96UPWDHCujgQey54iqMFxYwLBzGBFRe1zfq7L/xJy4nZ82/iUDbOO1QNF0wf/kDxEK3l1Yg7eZH&#10;5RmlpOmvgc2+N9E+l7edH8trO49NvdtMM741nBPX5qfu0qBdF1nd2s8rjaYpxBBFFteWJfdZCquN&#10;OEC+DRNP0PhmYTOFup0gJh0vFIF1DnIjph5jV4Ew9IwRlzh81fW47PiNckqSnj4UIH57g1JunCxK&#10;ueGzITRN4UfstOusIeRYNGl0bK0l6wVoQOkKDHoDYDTGk3fehae/8U0MXngJVy8sYGXtLBbWz2Fn&#10;PcI+CljeGOKF730Pf/6Z/4lTD50Ayp7kjm0rk3ZtTUlF0ib5zSTLWeHi3SJZwyD+c2UlQyQElH30&#10;9+zFsdcdx2hhAWuQ9bdezzCNqw+UD4jlPUnDpBa/UGwSX5Q7s5RTf0lKx+YPlF7xlI5dtIKPMj7H&#10;GOwEVc3tyl1gNJfQGXUWjLNJyouN86mr00r7lYQ08kKVg3bbbJw0esqYmmdgswy1lR7b4LV1b+bA&#10;Zop4Wis0b/wXBpmNdl63U1IA6RF2HqJIKy4wWNyFhV0H5OR2kKyf5ABHYn2Owxjec1w6JYv57VxT&#10;lkkkvSUSagnrRtBMoZHEzc62PslTMzCqgGGNp++5F/WTz2LncISFjXXsKggYrcKFDfTDGOX6Gujs&#10;OTx5z7fx0gMPAGfPAWRj5fmebH0IYBfgyaN2AbULCE7vMyLEjQhWMX32LpB5fraaH+QqxsHyMq69&#10;+fUYD/pYBWNUOASSBqIIshjf8iwL0GV81gmrtGjshw0AJOdZz2yw8LhDDiNUsZNuvUzWiYQha4Sm&#10;Is/EvLAYp2XA5CJvzaavO71UmFZ325jm70LquBlcFxJHG6z/xK69/E4tVj4O2ZEf8WWWwibE5a20&#10;KYWLhVl0XBBalgZBrsSFcisw68QIoy4K9HfsRLm8Q9eL9oFarqtg5ThDtuyFIEt7LJ5kMVi6Mntt&#10;lTFW0jyblCpKlMAAYDTG+MUz6K9vyOnt9RiFH6MIFciP0QsVluGx7D1Wn3kGw2efk4knHSdNCZrG&#10;EWUfSBR/spLliUSpMk0KVYk3fUQSJxWaG2agv4Adl12GYvcurBOwEWo55Bj57JKMxQe1rsgssZh0&#10;kttcfrcHanDE90R7lIuUTfUthDWNgcSnznrQQXZb4YuMT3psng6mARndGqkD8/m6AFxgApM5ng9d&#10;+qn9ex50Nohq5ad6qQ7RWs2YP7UcGsuXLPx0giXajv3M24wuHnWL3nxIeZR8WsUIHHT4rtDJD1Eo&#10;IweUu1ZQLi/rFtC+EqWTIyCUTrr2ovzyypc/ANKxGRNf9PPkB6u4dYUiVCi5RomAAgFhXKGEQ+mB&#10;ng9YBmGJA3jtHOqzZ+UeolyRkk3mtE24NGPfokjRLPf2GyCNioz1FkBvAN61C0uHDgELPYxDDSbA&#10;xzWrEjrANgXoMAchDkWlXT/bhZzePGKz9pQ/ZunkW4Q1LGVyY9byLBovRE6BXJkqx2Lt19tPSeSw&#10;EUb/tutuLHf52nqa6P4ishG/qV7fDNP0g0la1zMNE3kyzArUgom8saMRIwGg2Ky2vrB0ItvmdRdR&#10;UQG3/LVbAVIFGlfGdLQSEZbwJo/aJB2PGTHyW0Qq0dl+oPRNIwHZu1ljNr8SAgEodRG5LNcZIaDc&#10;sYBiZVFmppllW6ReeVtSD47lrvbCOZQkY5uTilSPdYPdtY5khbXoi0qO9LI2XwPs4f0IgSvZxskA&#10;kUPJBXqhQFkzXF2jH2qUvoLfWAWGa8aQeFEfk9Bihzk7lhvU7XHQ5VvZIvwUQqeGWJgqDbWUe6i9&#10;NCyuBxRyQtTKoUMY7FgBnGyZDSSHRXti1CR33cPJHnEbOkApqyBiwz5NrrYAghoVmRsHUgWqTA+2&#10;ckOvVibp48l5qdrzIm1wOTtVS5VvAyqIpLtpBPaWXKB+cpgMG6TisyptKQwG4LlOPf1GgGadTfyz&#10;wmwN71jcydfEFzMYVGJjvbR8t+tguz62IfIkp3vlom5Pm/5p+iWmM4UGgw2pteMwY9Hc7WuHIv2/&#10;D9pMmIW5/RJkMQ57AISAEhzs9kfd7ukAtziA65dZuKwbG5AshyxZqQDTCjZ7WqI7cQVFfLeKFNSP&#10;fLBlS0UglCHAsYfzAWUkxuJuClyOtiC3sdl3EOk6Kr0epHBAv4/+zhUUg37cfCHpZw0ktSu6WV4p&#10;6i56zxsN2juqC5vCmEQ3Hdl4axdfogLqcusKIH6ZrBtv3qXMm0FIr6IxjzpslHt5lWNaPW03LtsB&#10;yko8l2Fq/Ua3ZGwd0op2WwM2YWTuJg5xDG0KY7YLEv/sNKLiQpqFmwWOQ08qxCyTRiHI4nwwY2l5&#10;Gf3BoB1USckmWy42rPXUvzLxpy245V08pgql/i82bD2t/CCg38PuPXvQGwxmHN2m7tmdVJuV73nD&#10;aJsVfZd8dfq3ZuFVhC3qnvOpq+cTZhracXGmR3CRlOm82DZFCmQCZEpzzoxJRdfKvY2MPx/MlXqk&#10;MylSq042Trq8tIRBfyC8yPjQtlLm49BWkcpDdKLRq1U5G9sGZFuvvGbWkq5TpYtAo+U/jbFK2tQr&#10;sWffXgwWBtIdNv8WRhsfscr1CyvdFwNGwGbRt4Wm0T0XtL38ZcP51MvzCXOhmFfnXCjaPY1ORTop&#10;BnMi1d+pGWoz1yr0q6m1nqCx/dtUkFrU8btuF/MhYGFhAb1+f0KJTrCWIPvntxsEpTSNEAO6sN0I&#10;yQzPWGakJmqj/NpEXzhieedRFw479+xGXy3S2GsB4jhbU4JN4C4C/6DRd5XZJhDWtQKZoP8lx7xZ&#10;uFhF0sAWy2UrMPK7stHlNqFISQVhmiLcDKmbPB25Yor+zy+5LaOtFA1mFTd+T/PfGviToGImkW4b&#10;LXs9uU54ApJRsxBFm7X9XCiysUOW0/pFgabvsQEwEkhnv+24u0a+t51AST+zkI2fyzt2oNcfiLtr&#10;7wlPC8gTLs4wREMetxp9y3/itZV5Xv5/+XAp62sX8gZ2XmyVZk7rHpKbyllXNBOKdDtAYqpNus2J&#10;TuW1jWjH3/5tmOYurGQ5oVMrhBghcoZpAMOVBVxhs8nyWGw2bnxxofHrmvpYmRvfZexaLuyLLWhD&#10;fC5udbcp5JTK4sICil4JJpo4THAqJRedlxm6GKKrrmbdbf5q6nHNg+my/5cbVve2Uv+Ys9U+7Y+K&#10;bVGkrMOAOYFM0JnXzNqZAfNnA8eTFf/8wR2tSxfmtY7tc5vBZpUyy+lL7cNI8sLL09osvS3BMml8&#10;hA2U6u98PFf5ncZIHUDpbNSLDaNFWyH5O+jDFUVS9MCmdxe9ojBmKoooHeIeZVgt8NiqitPmQnnR&#10;kCz5SOMU5TKtHhr5+dcoz7pTrz2p2pZ33qxuauWSuYd80VU3RF5yOkT3bFV55mDKZHUKMgk9v0QE&#10;JiCTaCTf7SViFqHbgc3jj53N2TAlZV5tVUKAWFEs6xyp66xMneiBpTZFSC8IlCXKiIc/60dx1mVE&#10;zLmiNQsxr1QXgb4MQmq6QwllIfdUWUMcG6ku4VHaLi6Jm4KQRnoo/jMDm32/BMglImffTFa2NH/z&#10;VxNJgWb+Z+R7WjyIyc4I3IaJP+VyfHGRKdLMasH0Vmhalqf7F0iFbbt2o12wF/K044txZpZZdG87&#10;bAr1rNZGgIxDMmxpT1aiXeW5pbS2gKgcha64TAsAbGE0rLGX7gQVhSozFb5M4XeRvr0gVaZ6r5OT&#10;O+qtRyMw6jUvKYuXgsDZUNkn41kH42L1oLzcc8IvljAoCDGNRIry0sS0BYbKR+N3ep+Jhoc85HSY&#10;r8aziV5pQ7KS/rtgzBlFVKRGrxHfzoAItglvsmbEXDbh7s50Z3xT/AJSsHm3s+sxi6Xt1n5sqMBg&#10;3YhgS5UyOtpDExNPtOBM36jf6D8tKyIq4MgW6neXxoV0N6aCLIM6wRRSx0neIQelqF8GQI5Q9koZ&#10;0wVkgTy0sFU0txuRd6wTd3Hox/ZDpXXJWQlp42TXCseCiD62E9auAMKLTNSzCiPrhzlwpuTTxGMq&#10;X1sGJwVk7tJm6Rj1RQazpaUyrDw3OjNKMz2Q5DtuxVXe53qg/TQRY2y5N8FZnbQDvC8Ubbqm0yjI&#10;67vcXTafbEVFagWaPwZjavKbKRzenEFd2HYF8orBFFXKD5F264Hz4s2FwU6Qknc5p1RaaWSCJT9E&#10;YqYWYa4EthFTV3uZnonCbOeumsyhRYt5nhbhpYDS0BLnnKVbnWF+RZAROE3J/GVElz6bF3ldiXM3&#10;U2pDskib7lNhVp75ZxaLYeaAsYKtouiyli5D7XwL8XwYZZiHfubWNswGEnvnGmO91MgG65vllnY6&#10;ierVLvYrCWcrH/KJBZI97nGfuyByemq5XCDmKkote36Vlv2cSBJ8fphWn9H4ZqmkYbVmmqYgUkQh&#10;txA7kFuQs/xBdUTUXzTdWm2j3as1MAEyBCZ9KAmsFasTqiwBCdjs87SZsQmmKbwpmbgU2Eqq3QWV&#10;xZAYdfEq+LxQWqRk2+UrAhuFmZAmfczHpcqCkaWyFW8LUHmwIRMAYllHebQBaf24zZCKkjl0paMM&#10;ZKNFK6x57RTptht3OV5qJPq3iu46MQ3CsCh3c2Bef/NgnrhyPTTNfzvPzaVvPFnyZnHm7iJfW+Ie&#10;oALWhXYVf7WhreBNCJJzni9xlKx257eJi5RzJbCzlY20SSmynhFL1kjCMme/58nHNiA20snyNGUm&#10;n9RN3eNM/kViIVpRdyej0qDsiohsbPPfpCd34Xa1e4UwPxHz+5wfE3K6CdrKrAsm01uLuTt/XW4G&#10;uVUiI4jnzFCXD7ZJnPaHGZjHJH8l0c0LqxzyLZLOWYVom3N6WrnNJcq4ZboZftuhUUpvo/lJykgb&#10;LxK6Ye8Tykk12TbDNoeRygCiIGoXPhMIMk06DTM+XXSYGEyjYZq7IhOjVwW65T2Bs67xK4XN9EXD&#10;ojRj4jz00nz5lLTcNMZNtqQJuRLZCmKm2nFvPaoGplm6FwXx6g3IZI6+NkfvtPJvVosuNqIQKb9b&#10;s7Pix8pTJ3biR1FqUtIXWEBTIOVGiZ1qPeSG8bQ9I9JAxICzFe0W0a48s3PflOcJWYz8/X8wC9vN&#10;o+2OrwtS7lLGbt4ueuxWtQicEByFWaazspMLH+H8Z9e2C6yVqF2RDEKv5SjPmQbInF7BbEwq8EiX&#10;vpASaHvrDVGxqXIzBXERhFJT0qdFry474UweVEJi2OmSNRFbRFt2LwjTEsGMb7n4bAOmJfNqway6&#10;lGNbyyWDLaWyhm6zdFL9n4Nog8apN6mpQiTpjrZVRFu5SeVSBdi2cM4X5xHJtite0x9t9wZEOqLF&#10;Sc2uuVioiZdtJJ88v6RtGdpv1nexKEl2XRHpJXrI6M5oIA2v30hft5PKRlxtPpkyz4ZP4mf9xADA&#10;doNDyqd52V5qBRJ7xohYkLOlBRkPk18t9xaZ02NK5dF2bbgn1iUemBtyXnWxaPMBpm4qujGvWG+m&#10;3C4ERu9WUshZNxe0KB1nvI8ykkmuaGdzkL85cfLe/D4Lm2Zq8yiAeeI5H3RGmhMkXEv5N84hWkz5&#10;r67MpO2axnEZJd0+GE2yIN8GIsXil3bTEVAQowCjYEKhY7dRqemd7RSC3GeP1LrauKa9RzeGSMJc&#10;/hJYF7OLBwLsUjs7soTz5fmSj3hiPrMcExit5mw2/wKQ0z4VsRjtxdybY9ImBdLex1+Qcs9+2nsH&#10;0g0IycOmdY6pMSwS04Jk0FYZSLFNKtH2b1iUr3JcTMWckPFeeRdvEQ3QXT5Khwy0pl0mNgrIWvBM&#10;DA+G56AR63e9LteuzOXs8jLr6k/LqsQtWwOn7VSKT8dup2lPHm4WmPN7eVw6t1OqNIhk6yLncTLr&#10;MXUOhBLMuuuGSFmSusZimXC8GbR5TNw2wtJBSD0GEgueWUqkQEAJoA+H0hVw+VUoSiOqCvBBCyy7&#10;ho7lqmggRDeG1/Hj5Cb5zNxY/cRtKwSuanBViX/HAFcgMHoFYeAcekR6BYpe70IEFCW8Azy83uSa&#10;S9T0Ed2t9F5EkVOMmnQNYoybSC8GI3DwIDAcuc6T/aXnVIDIDmMxd/upY8P6LclrO670m4mkfipd&#10;6bvJpk3YGdEW1spD/TLpXVxpjaVNssTdhfnay44nR5dbF+bpaqPBC8tzM/K82z5PfBYZs9z51c4f&#10;NM5GkMg9KzCKE6JBJ0ebI/nG81cQMRNbEPpLD7WItFxiZdAF4xOzfZTJ8US2Jhy2FRRlhyYnblRh&#10;DsoChXOg4AE/Auoh4IdAqIDROrC+BowqYDQGxmNRsPaM5S9VNaiqG26N93Elt5Pmz3gMRwGOPFCP&#10;5HEAsUcBoN8vQeQB0ruFbBmLyTKb2tzKfOxWkEb5ZTtD+5t8j5Z2u9wzNHsoUzxh8pPcsYRGdUYm&#10;Ug2qiJVXquBJjSBpwTOPcjJTyOsYzSDe5Hyb0FZUf7khDVc+TTtTic7b0swDK1aexdRp7tuMaa1Z&#10;TmMbYcq6NI7/dIebjm1irEG0DhBvUE2V2MbCiYCAgIprsGOUjlGgBngMsCpTjICiBqiWW0mjAh03&#10;n7EqyrEq22nP2BTxWJR0PQSqjfTUY8CPUVIAkYfnCtBbW4N1RyHMpQAUrGNTW2P2fNB45y8ZIYKR&#10;eD/xWT423Vu4sKzMCp19m2HpNpBZg9sBtuZnm+LrgqUxJUdzo60PNoNrGH7TwqqfaZ/PB1GuZhA9&#10;zX27MCv+nL5JTOk+noeAzE7nfGEV2Wa/c+WqZBJQOELZcyCuUNRDVC+eAp54HOGpx1E9+Sj8U4+h&#10;fvJRVI+fQP3Iw6gfPYH6kROoTzyM+uGHUdlz4iFUD9vzcPb3YYz1ffzQgxg99BCGDz2I4YPfw/B7&#10;96F6+AHUDz2E+uGHUD/yMEYPPYiNBx8An3sZA2JQqFUnpbFeEKQbbX2CGWV4ScA2FNL+MA1zezwP&#10;zBLA7NsECd3hJrxdKLZRKWOO+nuhYJ5SzztAXzl+nLmq4esKCKz3q+vHTMsGEqFJy1EwY6GJgfQ+&#10;ounkaN2Qd407Z9BWxrWmodGD0ahnFUJOR06fuAUEyD3lxAEcAkLw8IGwAcJpZjxbOvz1/+1/w9V/&#10;7QeBK68CFhblwGQyAnQenYp01fkMHm0FxAHwFbC2Cjz6CP7kV34ZL33j61heW8POwFjwNfqWJ0eo&#10;yhKr5HAaDkdefzOO3nozeM9ODAtC6fqAB4KXyR8ZUhfFMWHFM2eWb9BhBB0/hgOzjyNzYA8XPPq9&#10;vgSF8NJXQ4xOnsSLf/4thCeexM4Q0Pceoa4BFPCuxKgosOoKPBE8rvlf/ipu/fDfwb63vwNYXEbo&#10;lY3CJu5egzoPCARmHX8l6R4zCpm0YwB1BZw7C5w6hT/8l7+ER/7nZ3ANCLvHYyx7hgNhVBQ40yvw&#10;wsoy3vqTP4VrfuiHMLjuOqC3APT6MtxCKotcwzkdc1OJI2527aU9kYO3Wcf1hFZrZ6yuaTy6ooSq&#10;EepHH8Vzn/40vvTR30Z58lnsJWCRC5TeoSxKkLOxf6njNiac0MHLDv7OUpRMMpouZE6GbdY0wbT4&#10;ptXf2dqmhQnLfAqiTKW/NtnpOaAGQF9+7XHmukaoK4AZLnQoNhX23E2qzJRctjDP5W4Sn8TfZlJb&#10;mdr3tvs0dHqbYUV0KXSYavjLpEgfewSf+5VfxulvfB0ra+vYFRiLqkgLzZsHoS4HWCeHamGAYVng&#10;rK+wwQF91wMFmfyjXiHdvHxtqZIsfOKsFO2D5JSJVKGKm2NG35UoQKh9QADDFQVcQSirEXYPR9gT&#10;aiwRQL7GuK7BVKB2JYauwLmixJPscdWHPoRbP/xhHHjnu4CFV1iR/o/P4BpKipRIFWlZ4MVNFWkA&#10;Bw9XAIw0IbWZIs2VzJYU6alnsRfTFamdKN9EBy+Vv9OUncEUfrPh7YhP8z0tvnZ97IJxYC7MoZeA&#10;pEDSRJcwP1ekLk+WtC5My8ilQBezrPLGSnyBEEXQdt0crFctM4RPFzrWcx4kzA8GwEEmI7K1vmZt&#10;EMlRf0XhUPoKO8BY2tjA0rlzODiucFUArvCMy73HZXWNI6MhDo02cHg8xJFqjCP1GEerEY5WIxyr&#10;xzhWV/rXfo9xzI9xzFc45se4LNTxuTx4HB4PsXv1HA6ORjhaexysaxyoGQcCsK8ssOwcnK9B1kXS&#10;1VmCIAotZvYVhMll2/1VCqamsgnZ70td76fVw3n126sJE7P2Bmvx2sxttirbl+NYmO0P2wAxoJqK&#10;OM9fVz67IPRNUnihdM+R9NbArEuRxEohBDNZ4hKSUMjDBSG4gMIxFgvCjgLYCY/laoiF8SqW6g3s&#10;CGPsqIfYXY2wux5jd61/QyWPr7BHH3u3b3tC+rbH19gTPHbAY0fJWOkzdg0IO3uEZXj06xEGLEuz&#10;XMFwfYdQEHxr+U1BJENQsfC6rJuLiM4C255G/pVAnp3568HserPZd4OtkW0/bWzG23n1R4y/I40c&#10;m8XVXpnTuN92SgPRmehmCZ0PLkacgvlj7chqRB7L/DHOBtP2xdWEcdNs6OyEd13QHogQHIDSgcmj&#10;dIwFB/S5wgAVemGMHo/R5woLXGMh1FjKnsXsWdBnSf/m3xZ9hYVQYdHXMkYbajiuMSiBgioUPEYP&#10;NXpco08ykeTBqkBdQ4nCshCzOKvELhK6BLX9G5hwlF+vAL1TYNTNq1wwkaMZULme7n/6lzY2U6KY&#10;UiSzMK/fLn+Rb5lb8xx3Md2yz/qtw20Onp83JlPrhjFvq0ychnniaXQoO7p0sfvJrdimMIxxMXWB&#10;qlAZXAPHyTOCg4NjyU3pHFwIcL6GCzWKUKNPAX0HlBRQkkdJskSqREAPASUCSrA8FOQx9+y9YP2L&#10;gAIeJTxKrkG+QgkP5ytQPUafAxYBDAAUKnNeF+2Tc3H/PVnDQ/lVMReHgXms86bQ9Jd+yXAKpkrY&#10;xJDkRUCqx41aHyeAOqr5RUNKa3bGu3TPK4/Jeh3PI6VY2CljeVcYHd8nB6S7sPXxTc6WO8984v0u&#10;+rS/6zNfquiktf1bbgfVQXbrzrH8gq5qiBNmbON7TT7FcJuK0XmC7JExXbJdM0GmS3pw6MOhB0IR&#10;gCIAPXYomFGwR+l0L5cjUKE7tJws2mTHCPrXHhQEFAQq1X+hhzM71YqFuFMBUMlwBdBzhCIQBiiw&#10;6Ar0QegzUNQBzgMFOxRUgJlQFqVcb01Iu8scwTPDe5sMEg07f1lvAtZ4uyqzFZregcVBEnZ64SGb&#10;HNjhK45QlDJRJeHThCprfHQBNxPMNaZImo+ULbDWYWZGsMnAKdhK/W2jK2zUJa0KkNe3dhhDu363&#10;KbewXTscG/5mPNPR0g/qev6ld56YxaBXGoTJ2co4MZNXqsjEbmFI6P7AECs0V/LtQr5g5AqcoLO/&#10;QVpOrfhql4ofJ11/CRFESeq4auNecDsxKnMTPSaB45KcnG82C+yEJoJDAULBaVF9GYB+IPSCWMrS&#10;39TjVZhA7HQWPoluaG1fvmTg+I/y8lUiz5trgVcd5moE/hIgP0RtU+QKUGRJFcqUAeKLiS6FNw2m&#10;uDajMdZfAthasQlP2hgg1V3bLppXZuWMJj4Ry0WB1CNWOuQGU13xpnNNQZbakNJvFpyuGYw7iJxD&#10;iE8BphKgHghl4wHpgxLgAmD5SygA6qWHS316AFs8cssqkYMDoWCSoQaGnk4lypE4V5RGt1oFQFxC&#10;BFwiXTpHeYr8tB0vEX2bIdIwHzGWF3s2Q6o/+rvFqxhXVtdmIU97HhqY0+TVtqBNJ6tjC40ddp0C&#10;0MKEMs2wbcRvgllKsxOZMMyLaX65pVynFpp2o2ZjUw9bg6UZH1Gk0BOVhHpZA2v/maDYxFMoSBQo&#10;2V7tIlNk9m6PBLbDXRqHvGi/nhH795C5TfHjqMiuFMkfyF9qukcWc5CcGOvaQS86ppSZ6nPSd7R9&#10;kuXh4hOap5unJr1BE5Mp+cgQ5XoLJOf1rEuJbhUNcd4kjmjgXHRMpuJyZ1bmTXrbfrSZ/GpD3p3P&#10;IYog/53+bbjPkb/NfZwn2AaHGaQTSoAsgWKHNGqkXW2G/IXLLp4D9PwjdWCJVCqjWrYsJzzB3nWw&#10;Qtw9ENKJUBYWQf/qqEEiN1WT9KaqJzIqfRHHrOF4NUDGOBoTkkbaxVaieRc56r88cXvnboZtx6rc&#10;PNZ55H87YenNysV20CR1YzKVyTFSTcvY3X7aaBM31ULrQDvspUA8Mqv9YQqsiy8VPVnDTdqziqNd&#10;/1cOag0GgpiYBNLdamIwyuRH++AVJpmsM9JJzFTI4UsMDixH1tlRePrQ1McDXMsTgj52jF5ACIzg&#10;ZZlTBUYN2TGWJgfyMjLpC4k+dbtUNshUbFLWsT7MWSe2Al2MMYmskbLfsyDj20mVbqUOQ/2311Xm&#10;sNKbF1LSk5NIrzSiXHbkc1KRzgGxKLbCGsF2KJguK7HL7ULRjlMssSQS9rXtz8Dafb4YFWg2jMfa&#10;pdclTxydvIqDWo8UAFILE7ITyoNRMxCYEJjgGfAAamJUQFR8noEKAZUqQ3lPbjUgfiigooCazG9y&#10;GyFgTB5jChhTQOU8xi6gcow6nvokW3GF/0qvZioqkgsXrU1hlvRWITKiwxWxMC4MnQp0GjT5+J4h&#10;KoUZivBS4nxI2Ipe2YpfwOrM5mG2pEjnidCw1VZtHkxTWucDo28aje28xvbaJpum8MKiM8U1AcZ5&#10;issWoeOPNjoqKQpBZslQYMCLsmXIEjKPgAqi9GoOqJlRMWEEYASKz5DlbIENEIYdj33byMOQw4gI&#10;IwKGxNiggKFLz4YLGFLAiBhjx6ic0OHBWS9CR1lZD9jhV6HpkkOLOg75zsBWu9dzK1NGNHxEdtse&#10;zg+xDrU/nCesKM8nvs3qcw6rv9PqcBfafttpJUU6BwHoiHCzcO2MtcO3f28F08Yx5wV3FFpUhDpw&#10;HePXP9MEkdvMbXhK7/J9sks6d6WYC1Zr9bhZ3clkkHyLIFE2A14TYeQcNgqHjaLAeuGwUZRYd3Li&#10;0qrrYa3oYdX1sFr0sFqUWC16OOd6WHWluGd/zxUlzhUFVqnAOVdgjUqsuQJrjrBGDmuOsKrPuZKw&#10;WjqsFw7jglAR4Els5EC2FEvXZWpeKM6WiqW4rSzM0OBcXlBsMzfi1iWJ5p0bwjad0sk4cpfm13bd&#10;mg0bu267dzrNhUaWWtgSaYpZ8b0a0E2b5NRZYcS+/wwOND/Jr+7Iu5CWqbSVyLzKdF5/k5iRqRy6&#10;DCjJu7y1lXWX7s7Dpc/qYvmO42Ws13Do5/PO1zSkdIlk/aVYOzqyqGtYbUQygFATYcMVeJlKvIge&#10;ThZ9nHIlTpLDKedwigqcJP2dvZ9EgVPkcJIKnESBkxC3k3A4yYST7PTd4SQIp0B4AQ5nmHCGC7xE&#10;JV5wJV6gAi84h5ecwzoRPGRowQeVzXiFjVx/AziZSDPWsS3x2l7I+KG+awPYvAJEytFBaMnTj5Y/&#10;N+NpEtkqe9Y7qBSy/AsaKJOsVkbbvxMkLolSTfe231zm299aiOxuubfRnpRtYvLbZvFdLIhO2Wrq&#10;mX9t5J0trjaT2naNiP/U4hJk50ZRFLLLRO8bMhM532HUJEuW0cDpvem626ONLnN7M7e2RdrlP04O&#10;aTcXdv2CaTUmvVFId8rojggL24hPdzUREZzexhmCrjZtVBRNk7UWxeuFWc+sl7gdy3F2k9zYCiRO&#10;QoCzG02t9gKyiJ0JCAWAUnwSwZOMc9ZgeOewQQ7r/QWcW96JF5Z34YWde3FyZQdOLi3h1NIyTi+v&#10;4PTSCk4vyvPS4jJOLyzjxYVlvLiwhBcXlvDCwiJeGCzghcECXhws4sXBIl5YWFJ/Szi9uIzTizvw&#10;0sIKXu7twOrCLqwt78W5lX14aXk3XlzaiTOLy1h3PXjv4DwQAoNrlkUAgeDZIbAtyyKVWh3zZV0N&#10;0DIcDblcbIZoVGSz8ERS9uYOJ+ezFkQoCHAkKj73Y/JnO7OsElJceKiSmd0AQFI/VYnakzXELbR1&#10;bd6oq4/owbqg+aSr1CPNUya7+WP+ZQxdJK7th5njuLrkKjV67WVzKT6NK/K4Vac36bIzab3MN4DM&#10;QN64iYMd6KN/O5HKIMFMEan/9KUbjnOoPepqLONOZru0dmx0ERqVTIt4ymYAm0iDWVNp1vBoCX4X&#10;g9q0tBHjmQw6kX5UegqnVsRkvAyOM9OMmgN8CPAcMGTCGSrwvCN86Kd/Gtf/9b+O4vrrgcVFEaw4&#10;1yATJw5FPDOzi8b5oMrTEAJQ1cDaGvD4I/j8r/x/8fI3v4Hl1XNY4RoDZpTkxAomBgpgWBQ4HRhX&#10;vvFNuPJd7wRdfgW4vwS4Aqi9PCBVVKoAQtZoxb+tMgHH3WKciaLILQF1jVASuJSG1pEDnn8eD372&#10;s3jhO9/Gkq9QhgAKHgUKeCqwAcJ6WeIpAJe///249Ud/DEfe+35gcYBQloCLN4xPTAFwdjD5PCDS&#10;8QKW7Vdeby930PNIXz4HPPM0PvHLv4wnPvvHuK5w2FlVGPgAJsK4KHG2LHBqxzK+72f/P7j8//W/&#10;oLzqaqA3AHqlKBo7MxTKx5iCbEYQJaI8B+sOr6a82LvTsjElJgo6ANUQ9SOP4OlPfBJf+c8fQ/Hi&#10;89hNwCI79LhEWRSq9DsqhkIOnIaW4nQeiuLcHLYDbprgW73LP3eR1hV8ss4mSBws4gzIHVdRJro1&#10;tp1DGmnW0gAAzzLp2jj9KUInVAxthRUf+Ri/bRdiBZ0T0/xOc88xK61p7pJjsy2FBSLCWvkAsVR1&#10;L/YszGptzxsOsoGePOBC3B5qyl+uOJb8jQNQlzJ22Tt6FCtvfCOW334bVt7+Vqy8821YeddtWHn3&#10;O7Dynu/DynveK8/3vQ8r730fdrz3fdj53vdh53vfj13veT92vff92Pm+D8Rn1/u+Hzvf9wHseP8H&#10;sPP98nfH+z+Alfd9AMvveQ+W3/8B7PjA92Pne9+Pne96N1be/nasvOWtqPfuw9kAjIsSlSN4OwEq&#10;ctkD5MHkwaR3SnUK8nagK94utwSjMgd1d8QamCZv24NW3AxtFHOnZBVHL5MhzxuM+eT9fPiQ66VZ&#10;sPRzX9L+NAmL/jah1SDXMcfupbAtD7uVFvxSYx7GTZMEkaOOD5tCw1DeMOuPzK2TNhZhvagcJUiz&#10;60JUoqSPrft0Op7IDBnOcCXGRQm/sgLs2QPs3gMc2A/s3wcc3A8cOQQ+fAg4fBh8+Ahw5Ahw5Kg8&#10;R48Bx44Bl10mz9Gjk8+R/Pcx4NhRCXPlFcBll8v3g4eAXbuBvXtRLS5hXJYIZU+UKIRvgG4q0CVR&#10;sUtPvttcuWA0CnkqCKop7TdpvemSkVcMzbRzlRnltKOudDidPzKDI3fLMVFnZmAirrnRTnQLGnMK&#10;1CKVimWUmUy2lWieyfPLwKWHtbJ5i9Wp5OYEqyUuj8WR8UUrUYjrHhPy1v6ig6Qg4y5MG4tjuVde&#10;TiwiEDnUHvDk4OV4JqDoAYtL4N4APFgCBstAfwAe9IGFBWBhAAwGcoXK4iKwuKR/F4DBgn5Tf+Z3&#10;0Je//YH4WV4BLy0j9Ptgi6sopW13JeBKuYbFJpQYsQKYdcqQa0yiEsuGqbvQlufNcX7KLx/YsqGN&#10;rceyNWzejmzigc8rqxeOXKfMqpPTPp13XW5l9rzzLgF1QIMySpvmfRuTk0ndMNmf5nerjcCFKL9O&#10;bGK6T98BlQ2yaz5kl5D4JB1H7lKklxwENY9syMHu/ZG/DgTHDr6qEWqAuATcACgGAPfhQ4kQSkAO&#10;3EtbRiHHxYmWbhU2Zd/yd1NKuoc/kEPNwJgJNZwob9cDhjWq4RijjRHqjZEY1ix0gkm7YTKJ4fVI&#10;PaNn64pyFtpxbTb2l8q6s9RN4bejvVRQokxuZ6l2s/U789GBvPi7ML0uabiOuh271vFbV+htwAXf&#10;riDyF2NJZE5nsCHPeJfwRkWzDRZgG9sVz/lA0pZZXLNycwhLlR/5ZF08UPlSwVZbSHWRpTmmiGxx&#10;O8P7gHEtt3t63bYp20sd6lENDqQz/S7NrmpZyq7PgBByK926s9LRSTO3SBco6zrQsfcIgFx6B5LJ&#10;G5CEYkavLLE4WIw8Y1irZ4rZZYeiSC4vHofblc3S2XwM3DBbhzYndrcVvPW423J9MdHJE3WcRkfU&#10;J1O+nw8mdFRMQ352TTTlSBLSQZRUgOYTsYlFNy/yQd15njzdeZ8LQTsuJoCdzbPKbPSkjS63Qk4V&#10;hFa82w7W5U56niehAJFYlKbIgm3Fdw4oC4xDQOW9yAE5FGWJsuyJ5RI4WqOyBEjj63iiJRoVmypP&#10;fUQREkoH9IjRA+C4AlfDuDc/1GP4aoTaj9NhKKw2UmaVNh6rfR0N+4Uhj0/pn6wNLcj3JiXNX9Nk&#10;YztgVJ4P5mkapuqEDLmMz0K7LjCpWwd/TNl11Z2JODr8tNH2J2nbfyq76i+GiW8mz4KsqRXHCebM&#10;EMwJv5cAM9Oj2fTmsC74PL7bgsOQdEyRWpoMRAuA2asSsBSa3MrzMauwtw6tRuzkDNCQHX1HTo/G&#10;U6Fx0MNKAoKeU2oDklS4Js36KtlrrdvLn0Y1zn/Lw5ChhYIYLtSgMBYl6UgU6XgD3o/1TAAPwMta&#10;PT1DlZXFAGRBfsiOq7JUogzkXN4OtPM1DbIutDlwKUtu7PWSIUurSzkhFq1M322G7hg6QA3pmY4O&#10;NnbR2eE0N7ZSvyZo1nw0kXpWVvfbfRYgSzgqmkw5dWXy1YK0dHo2GsMRcyreWWjGkE2OMOQfMaGy&#10;px1iu2EV3enBy2Y5S0o2Ci5/A2pf68SUnmIv+4rSOG+2MWHeZyrsExM4MIL3ABGo3wfAGA43EEKN&#10;oiS4ghBIVh6YMs2ZG7vL2niBm32DWWTMAwk/JZJceZPIXuNzLH/DVkYdtwdxVxRvwgx+JahTdCTa&#10;NVx4ESrJlhFFt0G2vHUqUtjMaBwnSMEsk+K8SaVRWMITZvR5Mqddae2RMTs7M3M6be1wyayffPIw&#10;8Z0guykKHXMMsqjX6V1OzjmJNxNP+T0JYcF5MmIaiGQxPSHbgZYmv5htnav8FsOJZEcXs+7YkfHL&#10;oHcjifVpXXtT1HM+jQKXh1CAij6o6IsY1lKbvU9H6flQI+gdUR41GDWKghG4BlCjoIDCQXjcKlNh&#10;w/nzlZRnISRLMtnE8kv+sPDEkS7Fki2jHO9BEjsvdMijGCqJRrkLbH6aN61DpBmBWE5kG0wyOnzW&#10;rMZg2z5x1w2pE121orvsNs3vtsBktAv5kJXqBCU/KtJps2qboS0cryZ0FcZ2gLRSxaxbN1dnxJkZ&#10;ofZgr4dEqCE1q4i2FcS65U2sOVYhBMn+FKMlerXz61m1LKeK1aza5r7FxyzJLGGJHVo7NJUA1JWX&#10;C+1AMu6azarm1S7pA0vnlQUhyUGUh60qpIzvs3ChykRSmZ3Oq7lev9rAsyzSS4XcWNmux1ri+PsC&#10;0KEWAKnm8c0eMgFkRu29dFtjjW8SQow4YbWJTG8RSiXJQvUArzubEvUEWa9fBL0cNDBI1u9Li+pJ&#10;Ng8FWXZUaLz5VsWtPLLcyp5sJI6VGo6nqKAaVkAd4NgOJSE4Gwdlp7pG4g0I8B28vdQQo6+pPHMl&#10;KpbnKwArAszuoQm6KZyoW5vAehPTUopSMaWH1sZm6W723dDORzNMqsMT/k0+pyRieWgo0nky9pcC&#10;cfDs4kIE02azNUHtBoe6RvCZ0qA0vKfqUxTpxWK6WqUyYWNdzJSYdCrVitbPTk/UlzkeUW4EUwic&#10;xZHHtxU344fQIezIJqkYGA9HCHWQlXksF+PJdSlitcpJcOJfToOKWXploLRH5amKU8D6/ZWCCpwi&#10;5FuWs09R0beYOUV3dEN7ufnTRu6W3udLZEu0bAOa+VD5nIF4jB6UWNY6M2+L8Uqi3frnVsDFBCN1&#10;fcjmZ1j+ISI4cgjeg80ibYVuu2w/0uSLrt5se5DL7qDrPONsfmyGp9QGdcjlSgZYk/scboy0SDuY&#10;zDlZVrYxGsJ7r5XbVgOIUrWj9Mjojjm7+GU+FVmjbfQSAKL8eutpmGDwRQMzw3sfCZo2Prm55ToJ&#10;i6sRbotxXCxYfs4nX1tBwyKdKHRTFq26Y25O7ySfF5cqU5cCRj3pmJgpSAJQEKGuvQjuBBIXbfxx&#10;2znB0HMtpbtudzYBAFM6wsyTXh9CDE8M7+Q0KBSqASKpFAfaReHabaC2hlOfpBFnuMmQi1w9wvDO&#10;gwsvF9yXjPXROsa+BhP0UGfZa28KVWwqWcvKgWTTwCVoPGfBrPvkYAyPXE/fMjBfmmYVkMQaFukM&#10;lk3ryU6rs5w3iLm71fUWB6bFEzG7Nz03utJp6p+GkG8KVuOkGULkOhlTU2CMmIUugufB+YZ7tcCo&#10;t3wQ6XmljlCNxvBVrT3bNLsH65he7MrPupBexxqjQoMp0/SwnmQV9627bPbJyQSRCLW1uymurbmZ&#10;icZAXCeqXX6Wy/GGG+uo/ThasGbZQY/iM8GXuStbqH+RedkAaclbgdrQRRdY1xK/gtAyZbVI5YyF&#10;TF475HBeQ2er/ub1f77IddU86czjxxD9dvALUcq7vyXMkeBWiMrBSK3PhbRCF7OwJmhsf9f0nB74&#10;DAaGwyGqcaUe5E/e472oYO07s+xuMsuQoKfls4PjAgU7GR9leaKudJCTo5woO7kSbzLfScFuAQwQ&#10;M0owehzQQ4ALHvA1UFUYrq/BjyttbIwwGcglXYkgRHswV2CuVJleRExkPEO0uiY9mS02Ux51GG2e&#10;OnahaFikLcybunThtb5NqQ/niwuJL/J4i/W/7bdLBzXdLJ2mRzMXGqxsR5RjxqcJouaBMS5/toqu&#10;dLvczgdMk5luduV0fAgysUCqSMejEepaFakZMZdSmYoqAnRSxpQpQHoIiG76zJguC97NijGy1WLs&#10;QHSdJRQNiEdi6cmL0ctyiHjtgapCtb4Gr4eMR0UaH1unKZNozF6veK5hXa65SQHmlDpV5HPEnWLR&#10;Amd7t1SUQjLFKc9mFMyP6bGwdu1N4VOcRLRQqRs+Exz/2Sa6LzyG7UIqkc2Q6pbBBUC0eNz9kpDe&#10;MxGSflb6vSV0hNuc6pmYpTDNOp3uYz5MhhdFqh1lwM7IJC8z8syoRkP4qtJuazZWmnUNpHsqFtq2&#10;wrrnSA2BHToiE/NKs35nYlnx5Jwu5C+kb6/Wq2ax0QjkQmfxtNFstO1Fm6E8YABQy8n+1foauBrB&#10;UdBeaS5v0kjJTQ4Ah4AQdHhA7zqiiTEsDadP4rk1EPZY5lryTYjf4pc84/mr8jwgiJ7UoRNADqfm&#10;eFqWyEmebuJVSnuSp+Ig7Z2sZmjAIgkkRruBAEaADxUoriUWRU8EXa5kMmx8SBwB8nomaebfEiYI&#10;ngNTwnQn0MAcXrYF04yfnP1OlCgkQyEtL7GZ3EBOxtL0LhbpHVDeB0yxbQamicMmSC2S/En+pjBZ&#10;ke9imgnrMmzyNKuWrodrdbuIpQIjMHrkQI7hSoBdQB2kG9x3Dhsvn8NobRUIFRBqVaZSqRjCR6vQ&#10;dqzdtKdNWVsBWEVmQJWo3ickFwmBwfDsUUOuwPAU4F1AKHTXkGP4gsC9PtBbANAD6lL26nMBCg4U&#10;GC4QKAj91vAarxjpJH7ou7iqPCERyaQ7r8AiP0F3Nm0MsXH6NLgeoSyhFduBXQFyhSiPwKBAKFHA&#10;Vx7VeKxsIFDtAe8bFwuqFhGlAeiQh9BIyIcKQixfPQMboq4UsYxUNiP7CR4M7wB2cmVK5a2sHXyQ&#10;s16Dk+s8bCwY2RxZCHKaFomNnpSVKjbjYbrsL6sX2rMQ692EmG2Xr3gtCIE8hsM1FGAUThshX6Mo&#10;dIUJ5G4xyZ7c2yZj5675ECHERqH9JLqSjIjMT38yBLnCxk5Oa9eDdn0FJWPJwFrE8zyWT/sNStMC&#10;dtU3kdyv5ciuqbGxem3klRaXBvEx9WK6/wdNyMpRp+Wt3JNJZRABRWD4jSHC2hpQjcWxGgPB6/iS&#10;FKK3sb3t5rkl0isRHKEG4MoC/X4f1WiMuqpR1TUqX6OGxyh4rHNAXRRyuHLQzARZQC/yk2iMwh2r&#10;Q2ZlZqApzWzaA64V3yy11XOozp1FEWr0CsiEFGsN0rW6pJcO9sghjMYYb4yk4o3Hqi0lbuZM0E3j&#10;GyKd8oGVlOjaKA6K/mCKF6q0SLrpZJcasodDQK8oQFqvAoBRVUvDUcidUnAuEiRZcwAVeh+pQULb&#10;+HQbFjcTYnc9ZqyRARa5G1cYbwwR6lrn5xxItzIXBSnbWgV4CbGpMXQRwJvkmIC4U9EQlbjSbF9E&#10;gvPZu8zT+eB8w3Ujb35mY1a61mpt9swLZ2sczSoJLLpLK3npgbC2Ab+6BgyHYoGEAOhuq0AA4lF2&#10;4maw7OZPrrLSM4lGXZCmFJ6RrAcf0CeHkh16XMChgOcCoegB/QGKJT3p3jnAV7Izimv4UE2YyUSs&#10;46zJirOdSLGXkXW1c8UbibRDUhyAUKF6+SWMzp4BhRplUUT/zhVS6UlDckABwmhtDcOXXxYrlEgU&#10;VeFkBJXrTMGoDMiR+xlvzWKSeD0x6txiiQRLwnHwSzIrZktZyC62qkIZGM4H9Mw65gDXL4Ceg+v3&#10;4lkMAAMc4oy+nWHQBSGhNfBmoqdKNNr+al1zweBC+QsJ5iuPtZfPwnsdxinU6vQehZbjdiCjcm5s&#10;pe69WpH4l1tFm2TsYme8Gft0xfFKIVY+RhpH1KtnHRN6Qbqp45fPAufOAVWlis0sfn20W7F5W5GF&#10;mYsfalG6HmoQKnIYg1CFgEAE50qQkytFfDnAOhcY7NyDwd79wNIigForpU+VkxjsRAkBqkeQrVO1&#10;GsTIWgFz0G508iB/ovLw4PEQ504+j/rcKlzl9Tx+O09VTH12OgNG0j0dn1vFxktngJFa/a7QpV2Z&#10;coFOWjk5OCQ4vVo4qifpkgpVjEABnhhBr0dmZEM7rHlQXqAgoCykd6E9U2bdKOAc6gIYFkA9KNFb&#10;WoTrlRqPskB5JRM/ygr7rpDSVurU5I8sjnZydtSg9UsLLaQg64nrcYUzL7wErln4VDhRpEGGlqAN&#10;XUJGxEXEheiSCwm7XTC5SYo0J2qOruZFzYR2mRtpzNY0lxTSkRPxJpR6VF2py4oIfQaK2mPthRdw&#10;9vnntHuvgq0CKjPp6Xi6reduWghVYlQAgwUs7j+AenER54iwVpQ4Rw7Dsoc1V2C1KLHRX8Q518dl&#10;N96EvddeK3cshQrStw4gJ2eTimpSxaSGqdRknfRolI9Vfz0di4Meh2c3f7Lk38JwQLWxhlNPPAFs&#10;jFDUHuS9KFJVtjbfTM7BOSHPb6xjfPoMsLouk1XxehdZzwtAZvbt7iptCGycz8cT9o1aDx3xjEcJ&#10;yqSUlplEKJWnIKB0QL+HxX17Ue7ciTUAG67EetHDcGGAs/0Sp4nhV5Yx2LMbtLjQOPjatr0aosGf&#10;vTdhvReRF458sdvVU2ChMsiysrqGXx/i5RdehPNAgQLOTvHSNk1iTeCsDl7Uuj4n2hS8GmgClFEA&#10;nBHESAybtlD3QpEXzLyMSP4hO1lmKNSpcTOlCa4LhNR/VSlUAE4s0TRySug5h0XncPrpp/HUiRM6&#10;o6wHPbMMpgdfN6YWWOOeTKv7kVCabpxdt9hUkS4v44Z3vBNLV12DU0WB0/0e1laW8FKvwIsOOAnC&#10;C+UAg8uvxAf/3z+GK9/4ZhnL6/cBx6gpoIJHDW8jiXFyTAjMqdUJSqeWjk50yfAF4CmgNmvP8qbd&#10;XzigWl/Dkw89hF5doccMVHZ1tCgLzwGBGFQApXPoEcGNx/AvnQGePwmMRghVBQSgoBIllWAfELx0&#10;oYlkiMDHM1lkIsX4J/cIMBxqOFTaaBifETMboGFJrFGsLOPo616Hvdddh5fKHl4sHU4P+nhh0MfJ&#10;XonVnTuw9/hrsHj0CLC4DNg4tCvinITJdlfjOKlMBcRAoVdrN8NZAG34OADDEfyZc9h46SzKmtGj&#10;tGqCCh0yiTI1ScM0aBSN52Jiav1+FcAhIxBI3JhHkU7L0DT3Nub118ArzExWC4spyGJIHeMkXZ9J&#10;QYYYByXh9HPP4tkTJ3SiSY/UE59yyIFnFNq121YUBdAbAEUPh19/C469+U3AsaN43HucqMd4LFR4&#10;tizwDDmsruzED/zoh7Hn+A1yu2dRAIMeKg6owQAc5PyndmVN5lNU8PpF9vFL9xnkQHnXGTo8QC4q&#10;OYxG8KdO4blHHkbf11hwspqDWRt1KXYpcx1qcN7DVWOsPv88nn7wYTDLObCyLlXiFRlJo6CB5Z6o&#10;NKMMKQ/dmCBjuvF2KlGbNm4Rsy/KhmFjy30cf8tbcMWtb8CL/QGe7fXxWGA85gOeLwdYuPIafP//&#10;+rexcuyY8BY6vOMKnaVPsU5DlzIlAF0xECg21lTL2HF95gxeeupJFJVHH4Q+HAr1Z2WW41LVrUuV&#10;zrZBZRKYNHqKj+zf90usjAfSRAozNyu4NVath6F1qhXxPIoYmAwn6HRU2DcdL5uCZvpGsCB1pJsF&#10;OSsMtOBFCajScCQHH+ustWOIwnSEqgDO1GMUO1ZwzfHXoNy3V64jdmU8zcixjI2RJWcFNJn0BNqU&#10;NiHXiRACsLCAXXv3YnnPHlS9Ahu9EoMDB+H2H8CBG27EG//qX8MNH/h+9I4cBZaWgV4fodBxRiIQ&#10;Odh/OprXTIpkUiMaVCYT0V/u3+JwImdVBQoVqmefwtN3fhUnvvwlLI+GWAgeZWCU0D31diCxbhcN&#10;YHg4jAOhggOtrOCKW98A7FgBXIEQGD4wCnKxCxsbQO1BCH/UsgOpLIjiJOgYszaQkgPJHFnXnEQh&#10;OgC95RUsLC6jKEusMhBWdmDh2GW45ra3460/+EO48m1vh9u1B+wK7USIQpXJLkkjLpjJRDIXR01d&#10;/rUevPpxJPlolBEzyMtysOfvuxcP/Ont2HjkMezmgAEFFBxA1q13LhoEQNISaejBzlawZx7M9ndR&#10;lejspBO0kW66tR4ok5mFB8Z0/WiDKMXfPbC/oUiB1AJ2JNMJgq2xyty6NeQEur11OmbQjGziLdGg&#10;JhO1mhJ71daAMJWgiKhICXHPumdGQYSCAR88giNUDlita4R+DzsPHsS+11wPWlgAg0BOx6gCNB/K&#10;aY17HuTemkH0F0Eqfa/Ewr79OHj0CHYcPYRdV1yBy153Iw7f/Hpc94534cZ3vw+9I8eApSW5u74s&#10;5DR3QuMKZhv/7aRRxx7tMjDzYkrIKrf9J8OVBBpXwHiI0/ffiwdu/zzWHzmBhdEQfe/Rg5yiJfdD&#10;ubjsiMhm+gsEOAzrgHFZ4ro3vBHFzl1AvyfrOZlQlKWkxmJtRq2jVJJ2yQpArLhcBsgJ7apMJUc2&#10;hGNDX9oQDhawsnsP9h4+gsGBgzh0/AZc8YY34YZ3vxdXvu020K7dQK8vjS8RqJBBHWblTTwxqqlI&#10;J/gcuZm76JmtxidIS0bBA3UNVCM8escduOd//jF2rq1j2VfosYwOE0EanKKX8QWazyy+zG1+bMXv&#10;NmMLSc+jpyhbIiqyaPKQKdKP7DdFqmNCUYm2i2wWpIls+O/S9l3o1IeTLp3YxJsxqXMqJ3MSVijN&#10;UxhrjBRFKkTLMiaAOaDUrn3wXsYEHWEMxhgBvt/H1W96I4rFJV1crhVcT4JXZovF1c2QCeReJryT&#10;TMowHKgowAQUy8vYe9WVuOLmm3Hs+HEcu/WN2Hf9cbiVXcBgEeiVOr4p+WOwTEqg0DvlW7QpzWk3&#10;jHyQbKiSYn3X36JEhU/wXoY8zp7BM1+/E9+9/U+xsHYOveEIPS/8JOdkCNWpUlPWu8KJG5UYesYG&#10;CPuvuhIrhw7C7VgB9XqinIpC1zIJfbKoP3XTk1LXAs7KNjUKSammE6y0LkEaQYBAvR4W9u/D0dfd&#10;iMtefwuO3HgzVo5dDiwsiQVaFiIvzsG5nlijQc5miPUyH0Gw6PPfkYtGpwZU4RSanRhCvpYrrk+e&#10;xP1/8if43he/hCNlgYWqQsFelq4SIQSS5WUm95YvTSPV4iYlm2Or/rcRW0x6Wp03JEWqVnuHIu2Y&#10;bJLfcUJAw+SJcWuMknVdm4cuLYndr8knfp/hLyq2C0CDXplcnvrkOxzatES6lXaBjJvJbhK7o0kU&#10;alEWIEcoiLHSK+DWN/Dsd7+HtYcfBdaHcqgJAupQp3WUpDPbQc/hjMOP8p/3XivZ7AKPYMgYGQEB&#10;BUKxgDBYAg+WgMESsGMn0B/IpEd/AJSyUJwIOhjpZS98foo+pPuHuONNyxs6mcNeJz/UbmOd+LaV&#10;VEFneQIBPgDDDWA8RvXoY3jpvu9i9elnEDY2sFAW6JW6hjQgDhs451Aqb9gHsA9wIWBAhLB2Dnf+&#10;yedw7tmnRXn4GuAAH7TMCrUiag/HhDIgPrENcARQAaYCskrVhgBEeTJ0Q4DSRbXkkdkhoAAXPWmQ&#10;FhZFefYXgHIAuL485ODKAq5wcZG9UytQZEeKzepcV8cJJtfRetSAAQCcTqBpAJZNCo/ceSeev/de&#10;7GSP0lfoyfyo1DEiDHo9uScryG85n1ZpiGs1Juuj6ACjvakPiKwxaj4Wl42Tb+WZV/QvBlLerLxa&#10;czQq8+plklILYMwykFpu9syLzfzGODto6cZkAUfkGZ0XrXx1PZNp5isRBQ4BjhkDJiwFQnjpZdzz&#10;p7dj9alngOEQPB6CCl3zJ4NbOkxFGr3xQUBEomhtJ9QsEMdusI4dyDpHV6J2fVS9Pqr+APWgj9Ar&#10;ZQIk67XJMA1rB1azq1mzE9jY5oQpIGgjK7Kuy4WCB7yu1ExGnHSva+1yBg8M13H/HXfg4a/fhcVR&#10;hb6vEXwlOg1AVVeq4KQ8SccSjbYCjAUwytEIpx5+CM/8+bcwfuIxYGMdFOo4t8NGNEGmwIhRkOjX&#10;IuZdcgCIpQsUccxREKtKQwTIEbhwCGUhVn2/B/RKecoCKEnPd5W4TTFvFUYdsyiimn0cjfN13fQc&#10;vOz0OnsW937py3j6/u9i38IAg4LhwxgMr4Y3gVCgpBKO2hOK54+Gkvm/EdiqZwdkRB3CQyIr8LbS&#10;m2xBYsluD+8b6bXTmvrE2dd0P5M9Zu2GaRYua0JZBrqz0syoNrYyScGpUoOUmyRWWalrSXvjGr21&#10;DTz8tW/gpe/cB7x4Gi54Gb53qoygM8xBrEEONbyvEEINAqfuXwbLZ/tdXcQUVO7EvcNacUiXbYk2&#10;UatY1aMuLRclLE4N6bGeR+KqaNpIHwPQZoVJesM+2OnsehSeHwPDNbxw9zfw+F3fxPozz2KFZWut&#10;A/SKFkJv0I8TMlCeO5a1pTJyC/TAWPA1cPol3Pv523Hq/vuBegzUI6AeyqaCgoSOXBpI6I4gaFoa&#10;c+zGt4VcG78UDKRhvSPZtBAXxctfdrLsS/im4drd+M5ytA9tB0tTloS5njSGwdfgeizDJmvruOeP&#10;Po1nvnMf+sMhlhxQj0cAye2wRCS9FgClnmPQypUxBWCd7Ivf8r/Jfyxz6iT5gnAxlfNmcdvXLl/G&#10;BSe6MzGF1BpqoP07Vp/uyC8UJuybP5kinfi2GX2ZoCg2Y6hApMQFlgvkopJKUTqWbmMvMBaYsVDV&#10;WH/qGZy4489w5sEHgboCjYfa77XTJRQaFzMjBFl7SjYzO1kM3RUv5lx2b4tKkKmjgnXG3AbNnVqu&#10;JDuZ0mEjWQNk3U4dIpGYO8DQdaGiUOxOepmMChKKa2B9FWuPPIS/+Owf48UHH0R/PMYCgL4rUJBM&#10;DoEcXFFmdVoYkP/nzCrlgJ21x8nv3o+HvvIVnLv/PqAagYfrINaxBccyfBO5k0nINEHRhrbxyTSg&#10;KmL7NzUtugPMMZg8vKu1sbTtDE3kxRcp6irTRkDzqasMChkTJV+hCB44exbP33MP7vwf/wPjUyex&#10;uyxQ+gocahSl8hQyjj5R1+VLVjfsQeJcJ4FtGrcP89XLVwhaFHGyiXWdo7BNGCUVbgrTMrREba4w&#10;EVnrHp0ahTcnOuJJ2CS+mWFziL9kTcjkifFNBvDUjmFCQQWc9i85ME6+cAqDHcs4ctlRUL+v45Ki&#10;1KJqIAI5tUCtR2pWGXXnw1yEBsQKLeUgVpU0N2bJQHcNaTgCYNtAo5KUvBFUg5MsrIdUJbDGJ5NH&#10;qcw4yNpa2bIo3fsCXk7P8RWwtor1xx7Bw3/yOXz7T/4EOPUCdhFjgRg9R6DgUerOm8CIy3KkETA6&#10;hCaZXBH+9cih9h6nXjiFUT3GFVdfDTcYgMoilltRFMIbyzjLP1aWkbPW6zDX7Lf8UIVCAUH1fpQN&#10;i48g21FVgVrE6T/1FP9tKVB9z2mKVBCD9Sg+B4DUEi1CAA038MJ99+Eb//X/wrP3/AVWRuvYwR69&#10;ukK/KFCSg69r4VmvD2aCDwFsk9GNVFOuE9q/W2h8Tj/OVxmeV7hNSOzCPDrLJiCbfJGhz+Lv7NN1&#10;pN4WMOtnli5l7jYtsXkUKfPkEikAnUrsvBRpFLK2O1oZ70AHDd2QePJ/218BwHmZFHE6++19jX6v&#10;xGg0wosvvYhxqHHsumuBopcdGwax5lRLEwEudj9Toclr7jaZPVaryCw4IM4KiJqMCjFZ8km3JKuN&#10;OJ24ZMlIt01CGR8c7GxMAhUOdV2DnexAcqGGXz8L5ytgYx0bj57Aw1/4Ar7+iU/CvXAKu4ixQkAR&#10;PNjX4NqjIIfClSAnk1qENDQBPdaxudSKwFUFhIDxeITVc2cwWl/D0eOvlZ07I9kQQf2eTCIZr0xB&#10;Rt5pqUaDIrFVwsj4qvwWRZoql9GnDZ9a7tbkxCT1KLzUSMXgEoZlFUQjfVKBkB/SOOkli8QBqGtQ&#10;XQGjIV6+7z7c80efwl2f+hT2+ArL9RgDX2PgCL1ClCgCoVf2UBYl6lp6EKnLkxHU4EDuJmgYrNGr&#10;1aV2uEuIC0y6U09hE0VqC/LFIk2VQ/wIUxpd/64JmFar0SbElHHbXRwnlViXkpobncE2ia+DhtnQ&#10;BcqU8Ur/EuRUJAJQB48qyBidY5mlXV1bw5mXXkbhGYeuuAJY1OUxpDNOXreRAvIbgMvXrsVsTOYn&#10;UkBpuIMi31kVteTXuuisAkK6DpEhY8tgUVqkFnIzERkyECUqy21MkcIVcsqRjoVSPYbjGlR7jB58&#10;GN/+zP/AXX/0R3DPPYe9YAyqMVCN4DigXxRYWliU08Z9ECWoaduwIyCTZ7Aqq/W/gEPhCLWvsLax&#10;hrNnz8BvbODA4aMod+6SvLhCT1rSsmPlTS6XuVmYhghjntWT7sFPQYUTqh7VcjbkMkKkPNPfub+g&#10;S8mUk/FpeFJFCoasUKjGQFUD9Rhr370fX//D/457PvdZ7ByPsOJr7HQOS86h4IBQy6qQQa8PRwXq&#10;wAjMKHplkwdZWs20zW3ydRIzP86F87JGceFJd+qpuRWp3ngpXiaLD5pAVJ4qyISkcHN/hk0t2g4l&#10;tlVF2kjD/m2ktUl8HTRMh+wpT4rNuoYK0UxS+XSSI0DW7YE9QhUwXh/h3EtnwIGxd88+uJWdsgSp&#10;1xcyWbufajkShEbJUuK9UR0raswmaZceoqAhcVrPQZSDnpivO5eKOG1GMvKoR7sRpeVYoOz0J7Wz&#10;HEgUX1xLJjPZqCpQCHAcQGfP4vk778J3PvU/8OiXv4Lw1NPYU9XYSSyWFAf0yhI9cuA6yCHSuqY1&#10;padPtPZUCenDzHJQCQmfq9EQLz53EsNza9i1vBMLew/oqf9qaUNn3EkVExlDVcNq/KwnQRkRqYky&#10;EZPLBeUEMFszm/7adJWEJTjb2AApCPtmp01ZqTqQnnOawCYaYJlQqr30ZoZDPPPVr+Guj/83PPq1&#10;r8KdfgE7Q41F79GvK/SCHJVXokCv7IHJwUNkoOjJBgylsgVjcPM9WqIzsamHi4dtSLpLV82pSG1k&#10;LG8/m8gVqRU5QUu35U+cu92bjk0/UBomU+9Gdxr6xLg3ia+Dhmlori0k3ZdtH1MaTNLNZQI8exSO&#10;4jmarmasnjuH0y+8CHjG8sISBjt2Ar2eBlZFmvPLURzvtLyYzZlKzGB+VImqXztsJMS4JR9k21Vj&#10;XPY9lQRBnJJiU0XBBPKUZvcDy2RaCKDREKNnnsEzX7sT3/nUp/H4HX8GevY5HGBghQMKXwlHCwdX&#10;FCgCASGgMCu4kZ5Sow0AI23XBZHsxnJA6Qg9R+BxjfWXz+Gl504ijGos9xcw6C+ABgvakqT+uynG&#10;icZXlWjIrESx2U2rkU7hGXXakCidkZvaAFE+7mxpqNjIGuXkbhJm6cjQjMgGhaDLyCqEUy/gibvu&#10;wrf+8BM4cccdoBdfxL7CoV+NsQhGadttqUBJBZwrULPkyRWyNjiEIPU6pm+wXNt7Q8Q3wdwetx/b&#10;kHSXrupWpFI0ra69eRFPNtmUW6F5AinaSUXURUiXW1emTTA3Q1uJop3GXIrUxh23gmjbxV3bEkWq&#10;kKTnX3o93cg52fftmORgDWasnTuLJx97DPVwhN3LO1CavtQ4oJNOTCRLltT6AakCi/9pFnTJl1Ek&#10;fyUqgnW/zZpOy4iAbOWB+peKLzmlrE2SdCRVZ0foBVlKI+tHa2B1Dby+inOPnMCJL/wp7vzvn8Bz&#10;9/wFllfPYS8zloJHnzzCuIIrS7iyAEKAY8LCYCD54KCHOQtVsZITyTgpzEyWMmcnyrTnHEoGuKox&#10;KHvwwwonn3kWZ55/Hiv9Ev2lRV2fLxmmyDzVEiY/kRni7Bo8yvv8qjRVUTbiAwC79oS0nBpWZrZs&#10;LyOGrIFi6LUmModBnkG1jIlibRXhmafw2J99BV/+vf+Cp/78L7BzPMZucFwFMSBgoShRFqWUKUOu&#10;CYHKo5PNHrJzzCQpR56ZFl82xdwetx/bkPR0XSXuafhG1toXf/fg3l8C9DoC1kXUBK3sVkmlO0PI&#10;Ji3ieOqkMmsjV8STsMJKT9ui5fZOgmkZnXC3+KSHSyqr4kUrYnc0U2HeJWarJFn3L/NkO0KcrdNj&#10;qVgghgsevVADGxs49ejjeOahhzGoPfYsL4F6pSplr8euFdLdZrlTqyDtOgYV/2j9yN1MIU6KZJsF&#10;NONEOh6r2S9Iu+bWZdRiIJ1xj2WOEBUHmSLPrqVHrYvANzaAU6fw9Fe/hj/7r7+Pb376U6DnnsE+&#10;1Fiqhuj7MXpOxmuLstC0ZPKESKx2BqJCE3nNJr1ILepY9SVfonDFICBm9ItClqb5AKoqnH3heZz4&#10;3v0YvfQCdvSAxaUB0C90uVapykrHhu0keycTpLI0Xxsx+SAPi8IHdCI1fua4nMxkjK1BgtAZdPJV&#10;HmWtTlAWkIbJj4MslB9XwttxDQzHwOpZhIe+izv/4L/g9t/7XWw8+QQO9UosjsdYqD0WCSg9S8Os&#10;ksSwoSaCc6oyGXIOVMyXINYhEtmOQx3mlnzmPzK3LvfN0a7jW0GYOFiFOlzmf0z+coi70khal1kN&#10;l9tvuJ5DCAjjCsHHExplzCme3xmLooFpyqyNef1tBzrTUqWSg6FdpQydYTvQCNax24h0ywnrBIIF&#10;MAs1KPMDGGNyGJUD+OWdWDh4EDuvugKX3XwTrnrTG7D8muvlRKMA2W5Y9uWcUYYoN+e09y7bS5nk&#10;EGaQ3mFOJEqIAcAmlJLVJVstZTxSdt+YtJiAaAPGQSxXW+MZdIeSZ6mqVQVsDIGTJ/Hkfd/BPV/8&#10;Ip5/4H74F09iMFzHUj3GEnssBg9XV4D3IN0GqqSpgulY19iq5AKRy9jQ2lKj4JEWJRACAxUD46LA&#10;qN/DeGEBtHcPiv37sf+1r8HVb3wTrrr5FriDR+QIQdcT/jrZVirLt6ATgbr+MqZp+9NTY8wsR/VJ&#10;2Vgllo8kxxXERfBwoua8Z9me6Qhl6cBBTm0ivb6GqgpYX5PGtKpRn3gEd3/pC3jq7q/hzCMPIrz8&#10;MgYM9GuPhTpgkQh9AFQH9HsFAnt4kjW0wmub7beJMQBw8WbZLgUCIJ7l2yyOKX4vAOerTEVzNeG6&#10;VzvPBZvQhMloBoZO6KqB53EBinRC4GdgK367YOHnYXJnWh2KFOpivvP3rUEFHkitk9Gpy58Ci1Un&#10;PWCdUlC3CkBVFBiXPYwLBywuYvnAQey/5locPv5a7L/+Ouy/4nLgwGFgZYeMo9olalleOS6dUoUH&#10;27Smyq9x6IiGC0KHKNeMRyS0g1kPo5aKDejhNj7IZMdoDJx+CadPnMCzDz6AF0+cwMuPP4HnTzwM&#10;PvcylkLAEhhlVWEAQo8YJWQLqh0VLeSoummcNmSkCA/jWIO6AnmRihJgu1VWPwRId78mJ1tkiwKj&#10;osQqgN7efdhz1VXYd/U12HPNtbjshhuw46qrgN27hLe9nmzxhPAOSHdCgWzVBqEOQSflTAas8qoi&#10;Nc2T9aqE31IurI0tgeH0Nk+qK91GG8QSPXUKLz3+OJ743gN49t578dR3v4fRqWexWI+x4goUPqAY&#10;11gkQhnkrFbyAUW/BHT3k4yLywSeYxkXh3VAbHJ0UhdFSN+mjWZZbRfmqeew4o/snaSPdIu05bON&#10;zjbakNetxgcAerD3TEUq/JRKNE2RdiqrKdiK32nYiiJFV5pTFOl2gSHKk7hJo5ERwPBy327kJGt+&#10;ag6oCagLAhcFvGeMAwMLS1g5cBAHr7kaB4+/BouXX47FI0ewdOggBnv3yJFxZU/HLHTLJ+w4RLWg&#10;gEw5KV1OJcjIJCWU5aoO6PZMFEkBgHXs09fAaIhw9ixWT53C2aefwuqJE3j2ge/huYcexOqzz6G3&#10;McISGAMAPQ5wtYfzQN+V8EEm3Xo9hzpU2t0lJaKj3NRNFGkrH7kfBlyIR6jEeS/vJCyznHLEIMD1&#10;MWLG2JUY9/uoFhewcuwoLrvxBux/7fVYvvwYFvftx47DR1Du2i1nyJJa4UWhB7zoGanOofYhHYvI&#10;iGPmUsAZn6Gn1UOHDlh5TWZCMzAaib/xEDh3FusvnMJLTz6J1ccew9P33Y8nvvtdnHn2OQx8wBKA&#10;JXJyP1jtsUAOfUAUsK9RxpO89HIIgp7FCu2lKM+Vf40lbh24lIoUc9Z1Y7H86KBPFanlMUcjbAdy&#10;WWxTMpdFKvVK7w+/QEU6r7+LgWbaNs5z8WAXiDXclATWLj1DBVuqi9wtDqDmGp4YRdkDPMv6/KKE&#10;dwU2iBBWllDu2Y19V12JI699LfZdfhl2X34Fert2gRaXUSwswi0sSkVntXbsHnVXiBVlC65JTSeG&#10;KkkdImCthJUcOALItkP2NfxohHr1LHg0RDhzBqefeAxP3H8fHr/3Xrz4+KNw62vYQcAKEXpVjT4D&#10;znsUAEpXgqiAcyVG4zECB5SlA5FXIgiATtJ0IJWj+OuqYBQA52uxSu22JZK75sXyUms1EJzrgahE&#10;TQ5DIgxLh6rfx1oB8MoSdh45jGOveQ2uuukW7Dl6FP29e0EryygHA7jBAOhrj6Ao9UoWvTKE9Qmq&#10;9ClrNQE5vCTUwm9ruDZkDS1CjVBVqDfW4dfPAedexvrzz+HJBx/Afd+4Ey8+/jiwtoYlIiy6Egsg&#10;0KhCoY0UMWOhKOTakeDhiNDv9WS8XHtCcSkZ2VItgU2gbVZXL7Ui7UK77BvK8BIqUsxrkZJ6ckac&#10;rkFsM9sIaROJOQpmK2h0iS4Cthxvh4XbrUglXmO4LLMUf6zuAQwPD693uJfUA4Hgg0fNAVSWoMEi&#10;qsKhLkvwYIDejp1Y3LMHOw4exJ6jx7D/2DHsPHgAS3v2AsvLwMKCVPLCidVaFnJRm1V6qAIFROnW&#10;XiYy6iDjnnUNrA9RvfAC1l56CaeefBJPfPd+nDt1CudeOInR6lnQaAO9eoyyqlBWY/R8jR4H7b47&#10;iDEkd2x5ZhT9ATxL2jIcyzqGRfpsrRwalj/L2QfEstMoQJaciRUmcQbr9tcMV/TSvUv9HkJZYs3X&#10;GINl99PSErC8C/2du7DzwH7sP3YUR668EgevuBLF3t1yZfVgAVha0KGWQnoATlZWSGupfA6mqXTi&#10;yfg7HAJrI2BjA/Xp0zj12GN4+pETOPXUkzj93LPYePklOY9huIFeqNEDo2SGCwF+NMIgOCz2BhiU&#10;PTgGQlXHXVfGHyplS2wcbGhZnWS9z1gCgo7qPKXfP395dWGr9frVoEgJkLvJVEeGEFSRHr+eOQT4&#10;6tWjSC19Q6PSaLxtP+eL86PTFhkldBVWG5yNj9qMPsfTlGT5GXsvAq778L0PqDkARQEuxUr1zqEu&#10;StBgAFpYBC8sgAd9uKUFlMsr6K0so1xcBJU9FIMeXL8P1+/JaoBCFSrkRCZf1SDvEYY16rV1VKvr&#10;GK9tIGwM4dc3ENY3wBvr4LU10GgDVFcoOKBkj8LXKIJHjz1KMApmFGCURRnzatZxTYS69ijLUqyl&#10;qpJZVYJy7wLAQBFknNXGoeV+JuGyjFbKpE7wHr1+H8yMysudRoEYdQCKsoTr9TAGYVz2EPoDcL8H&#10;7vWE10uL4MEAtLiI/s4dGOzehd7iMtxggKLfR6/fhyt6cvAKCMEHBO/hWS4RHI42MF5fQ1gfAsMx&#10;/Nk1+LOrCKur4NVV1Otr4NEILtQoEVCEGlyNsFAWKMBgPX5woeyBPMUGi5kRao+iJ0udPAeM6wq9&#10;vmzwMLFsi6fV9Tb32/4EHYpqIuR86KrPW/0GpfOVUKSwbcqmSBmgL6girWcoUh1dkkg7EidQsnDM&#10;7bwU1PzYqiLdTnrEqmzlNyssnR+dgGy91DG8GJ4ihwNDTmCCWrA22WPqgJzuPydUgNxZD8IYwBhA&#10;7Ugs2F4PVJZAWcKVsjUShd5lTjLDGYKXtcNB9vRTxeBxhTAaIQzlKDYXGEUI6IHFIgoVCiKUTi5d&#10;K5lRkty+SUF22RCAopA1iokTcruoVVpG+kcEsyWtXWjXhAysy5OkUyC8E0WuipTFKmSWseqydAgh&#10;oPa1rO11JDPnkFUNnggjEEKvBy4KVCFgw9cYMcM7AkpRrG7QB4oeqOyl9bAubhTVYWdpdGsKqOsK&#10;PK6AcQ2qa2BUgUZjOW6RZSKuBDAoHMoi8dVBZ/s5wBEwKOWMBtLzMEDSgwE5lGUJcoTKyyE0tgWg&#10;zTHElRLK//QlQx6uHUeOWd+a2EqdRavetsNyro8uoiI1iIQ0LVJmFkX6xddez4E3U6SpSnQlbrP8&#10;OboIeaUwLy2Wh3n8T+Q3mxnUc8onECt5Hl53x4B1214BMAVUvoYPHq6QrjL7GgiMwsk1G3L4PMv9&#10;7HpvVB0k7qDjNjYeGpiiDW0Fz0FO3S9coWeo2g1NsnzLQS6PK4ikCx5qINRwTpbPyLwvoXQFCpLx&#10;XvayiB4IKAupwMzaAADo9XoIIaCqaz2JaQvoGE4BRBUz5JyCIJmPjRxp+24rGpiAEFjuPMj8FOTA&#10;zAh1jRBkCdk4MEiVI5MopnEI8cAUGdtm1J5lDavTOABdhJ+Nk0LoJ10jWjBAIaAkQgmK6z0dyVCA&#10;A8nCfWb0igJBt4IWhUOvkAX6pFuGZQcYyVZWBkAiHwyShjKWVMY7lolPInHN63RLqvXZDPP4mawz&#10;8+DVqEhzixQ2RvrF4zJGGhWpWQ1bVKSwrpyii5B5IZVvdvh5/FwIthq31HOtnNMUqS7NMT6xbXpg&#10;UaQBjJrsKgY5Q5OI4bzsrSaWSgYSxeghldh29Uj90IqlqRBEwTRLx2qMWIQhyI2SpBYZEeIMM4FA&#10;7GUJFKQy29Uq3qtysHMtVXYCh3hNMAEoi0K69bpkK0BPFmtSNBszFSmBne4ZD7J6wvICRjxdVdIG&#10;vK/giOAKBx8qubaEZA1n4BBP7WJAz22V2W7Poqwkq7pVlSFloOIivQjxJNyQD3auLEEaKmKZf3LW&#10;tWZZzxu8l0NqWIZeev0S8GJzl9aI1mPd3inrFALr4c5UIoSgWz4L9IpSKqw28kkRpZ5AsOHc+CVH&#10;on82NvfTVoLz4lWnSAlxHNwj9TAbipT1nh/Z9he6Z+07lknYgPWrCbMKoItJ5ws7kShHLNvYLbff&#10;3e+ORZoDdK0pxCplLajCW9HJmlVArj/ylE0ktOO232y7mDJCO4Q65wkR6UHMUrIOnK4sJrnuQ5aA&#10;mN8kHxZP3qWUE/2agj67CFJ87bJrQA/6SOcfZGCxsuU1xeGZNRw0PymdEHmmDVaGuMlCG0OJQNJs&#10;nKSlZThRSTMHZ+dpkyl94Zu4pQZJ3KWxtc28xAAKOSXK2+2tRqsTKZEs6c2v2svIxNB0q/y1tZY5&#10;OpTSRH6mYm6PFwQph60p0oZOsKG2Vh2e0A0kW7VNhuRfKx3piTUt0nEFmGgwg4O0ghLAxKSboW2h&#10;e8WRj/8o0xuf28y6AOSFYOlI7GSLnCa+N36zduu0bnqXKqt5F0Ur5WKUByI5gV79MaXKLg6qLCxJ&#10;/UswJdCCWkvQbYtqj4G0fB3rklRFtMKUAWxx5Ly18wB0S6nAljp1EWHgie9t3gGIVqp17znKr34O&#10;yORXeCSKtFEq8m+0XMUSl2xZ+di+d22g9N3ybNRaMdnqDCFZmCZ8UUqjwkz78MWn8qihSCVSB0h9&#10;ZOF5sEcCNCwlALJzSRVpViICbaxF4SdlE9GhlLrqfTfm9njBsOEqoJtm2aablV8LVmbWmHWipUjV&#10;EdBNDMw62fTl469hHzzqSta4ESRiDjJQLTBRScgZu92KlDCR3JZAIoExjmRBTFGiHU4zkdPWUcFT&#10;p3Xy24TlCKDkgILFyhDVq0fc6TtDunqkeotY8qQjXEICJcVrChqa9wCxJAGxgGL6+q9VNWu17RI+&#10;0t1QzqxPRBmS8ieAnU7oSAzyr/JThgXUksqkxNLlaeUB6R53fmpAU87y3qgUrF1vJMUvVr8etqIg&#10;qMXOyk/9DyTnC5hfZ912rZhmFUFYGy3DtMxNmaQHMUsjppwiiCVPiWHCY+Ohhs2VqjBcFYQdLI1M&#10;iSS/0C2gxv0c8cRDoyHnW8zQhWI74uiGFZ2VlrwoD3IjKrO2IzVSfOKWDS91UstabyhVc0lbFSka&#10;ivS1HIKXU81DUObbuNl0RYosQ9utSLu6y1uB5DWjKSoe0wbbhy5LadoYqSF2E1Q5lpDlRIwAZpkR&#10;9CB4kpWWQU1BYopXHlPQQ0Vi8tLFAFlRiXKRYQI7R9Q+6l+VQSKxekVxphbcDqgmtWAASOtMqrx0&#10;CKAtHblyTKdUmZRoA8F6tNwUbRmt+y5Tog2S20sJiMowCTuDIRNyokjFmhclL5wgpVPWospdU57k&#10;r9FsZWWZJR0fjYiti3kyiAIVi1JVNAEUhwBUJq2yZgpUdq1xrGFRQQBwnA5EESWi/DJ/SotOH8Zw&#10;rEo0KlJ1j7yYg93zobtctwORzfabOSrShjxRWzLViaA8bnzaFMzGJCcHCGnj66UvoAVggovUav6l&#10;RbtyWoWdwjhWS2Pep104W4UVttAkC8O90wXisWIl9ePsPMzMimCrH3okHJG0QExyO6kjmQUuiLLZ&#10;YZkhju9E6JHTWWOxRGWxvIyDkpPjAOO10frIUXA2Mik0FiAUJA8ZabGWijJBsvVmKlFkPNocqSwI&#10;SqO5awPCTnhi3xyzXJlN0rjKf5JvYal0lU2nWZ5VkHTXrUy0pUeLTk/rL+OjfNXyc7rJzDw7fYTn&#10;+q6HbYvy1cNmYoHrY2HYaVlbWP1m75mONyWacaiB7VOilxZ5OTTdm9/i02iStgYVhwljj75y/DUc&#10;dEE+6xgbsVikRZx7TcojZBQY4e1ILxXajJuKjpbpUsOEVBRxAkO6Z9LKslpFVmGkFsgsfjOUWBA2&#10;CMDwauFBbwEuzFgJlCVO2l01S0fcbGIpNqrkZASKxIYyyzcnocH7jF7KZrAZovSR0W8qOI2ZbobZ&#10;1r0pzC5/vqvM41AD5N8uOiiA2bawNj4AyMvQTtaCHjmpsVpPzsqAEG9ojfXIwpP8tbglpB0AZ/xM&#10;NIoFq2tKo6sgLxPO6JRygMYL1TDqz7Jiw3oWwRS0OTIdm8W0dTTyN1GPEjfM32Y9w3lBttQp8jHJ&#10;DYeAGrkiHVeJuCCWV5cibW8zwxYU6dyKb5sQ0+uamcwQ863W2FbRLlRLN3ef1trb9EYgUYzOWjsm&#10;kHbPEStDrs0kT9KD0EknTcdFRWoFbr0MEstqiiJlm80mCWOVGZDlUbAhgCioCmsJMitTs6ANr8pO&#10;tIbEkpoPs8tOwLGMOaaWVBYrLwii8Az2ZpXQaAZYlnxNpJ1otjQoGroEwOk5vkkxko59s57CBCsO&#10;C0/CO5M7mx4yWgiqPC1NLRtJsXsc2eIOBEDHcZkom/PIwOJqY6WbgW1ceFNMWojzoF2XIjapmxOr&#10;NoBtVaQ5hEKVGVOkd9zwWvbeR0WqchRn7YV4jkIVVJGKALAwDGZFRfHoeE+t4GaY05uArHZqGpYu&#10;5WznjJ5JmGgIw+ZNvSVQURlrutaKKY8SfXkY5anallAfwk+NLwuWOsb6QaOVapcqteRWbL9oaZpi&#10;JRn7TpSolaojeOJXlWscwJexc/FtiWqaAFjHUgHp4poGYGTWVKRL8xgVQoOLHejiX+bG0DxobFnX&#10;VfLvRVExiT0WK6pymjje0846zCJZs0o4SR+Zc2bsG22EprIWpHzm9AmEDounMTlEQm/sBepQhXBb&#10;lLWVfUKSkTjpBagCtqPzdAxcmUaAXrzXpq0bc6nSrHHYCpRL+kvLWN8ttgn2Ao1GLmFSkcbyIuXJ&#10;RFbaDtkQiX4jkl4VdKivqUirWk/Il8g5yOnciWYRhmCVJYN0a9oEdCGXPGNSk1m5cp7pD6zCYci/&#10;t9FkaJv+BDMB2u4tWKXNrbxUzEl5RT8aqBWx3ERJqrCssKD0SpyO0bCoAyYFScbQgCIABE5rTEl3&#10;2JiaZpKhAHYTNEcxZVGkNmOtCUSmMaBhNX9KZxxjj8f2ySNKVkWQEflAhA6LYZJHs92UJgLAcnVz&#10;E3Zuuk4sqeVugVhnbc0GkN+zZEDoJWVJZF/meVrQgo0nqhiVzYBZpILUpFoWAwL09leIdSsKsYwE&#10;pMbNAqkVbMM96gvQBoV1la/2XoIq3eCk+Z2Nrtx1oC2k5408Hkm7O+ouRSq8yJHUzxTDTt1MxMn8&#10;sfQeQYgTeGad18ygL7/utRy87gO207sZcoeOnWkZIZZLIo7EnspmDc2t0x/JYRmb+dteN1ZFlDG0&#10;Ya2eHyQ2SmnE34kGjh676JIZYSbABSe7m6BbO6MitWET7cLp+CPHrwxY5Qi2AF0P8nVSYaPgKNrD&#10;MPa9zQ/HmgNTMOaBTJiUBpY5S47K0QQ6zmMCLZ0siTEcK1+iTJNuYrDEWBVzzsvkBpjyQ6cCiJZ6&#10;I59isYnel3jyCRioJd3mm2DS0VLfDE63NBg4szRz+nIQQ3oG+lGGXrTHgHTSlDPPMSB0BUjknKUC&#10;kg3JsfGVNNJM/maQIuggdiYmZX9rbk3MTl3yKWEnYXIWM9/6akZW+iRuE42S/ghg1AzQF246zr6q&#10;4L3uP47LVayILLRx3akSyAnO3HSiwtwEmVu0CswtxU+wsbsszQ5/W3GTMUEdiZxgXBMENMzV9tiI&#10;oTks7wD2WUWeTsukP0hBqVADcqiI8Y3Um1m1Rl8sUG0RCVG/iaLQpVSWVJ6vTVgAtOILSEqwbQkI&#10;XSmfBJZDpi0dUh6akatpS/yk5QKVG/3S5TZRdXI3SVusPOFA8qZ81AXt7VgMUYHk43+kaWTRdY3f&#10;bcZPyau9bQ4bMpO6mPRIZI/2gmTIJKuf0+YBOsY0ZQFDsn2pVc7bhRTflPowt5vlfw4C2Tq17Vy3&#10;6zNPSERHkAZS+LSjMIARmECfe8NNXFcVfC2KVCqQdhaiYOp6RXlt5jOHLi1InsxDl9t0UKYsqFUJ&#10;tw5lGE0ybgJxeUR06CRZfjYLlYHYUqcxleTW8KeIMbAoG9LxOVElGdesG6j1WviRCtO+yzAAA5AL&#10;4FLXuUmryUMXfd3Q/DSiMWs1K5tEXEMRRvqNPLUIJ6zjbHbUfs8LBmRCRYMbj9jIMB5BZCv3h5Cs&#10;DWKb+EvlEMGZYuWU3y4q5XO+2qHL1yQmZMd4mPkxqoRmaYjlfqlsQMzcdOE4SCbBAsltrRaPhaEs&#10;XnufyKr9UFOoy5+doaA2WTOCDCYfscHoioxyf9ptaDPC/LScuyDskqE4sdibPglalzK/0K3DRGat&#10;CqEWMkBPf/rM29/CdV3D1xpx3ghrIRC0wWsxw5LUDkdLCV0AcquwXVm3DA2YMhWZkT6IW+RT5tbl&#10;L6H5Lf/VdusE2z9JSGzMCq28m0Iga7MzS4Ogi8wZja5mqlYGpSzPwhwQ4bI49d+MrgZbmMFkHXyR&#10;jaYXcYPZQ/GDNcFJkqWSt/PQguVZVxw0FWlTgZsizYc8mAAKsvsr0ScNKiP1+aMMxnxuLpckfSKN&#10;QvKcIpgCrbQNJ+MJlC/6Oda7qDRl5QUAOIjStElghihS8yf8UreUFHiGXWhyZ24TRd9WpKCsXDO0&#10;ZNrCdsaXS3QjEo1H/plE26+BtOnoCpOlnZcBxzJRZWrnYWjPwTOD/tM73sa1rxG8jhup2d+INXeL&#10;MM+yzjFCCciZcT5IGwSsMubFIe8iQOpPd7GkCJo0q8il71PRTKMJaaFEY80b33S0W0S0UrX3hiJV&#10;fotya/lDTnKLNhO6zdxaSHFaeei/So+lm7yITFis+feUN5aF/rGMEeVm6xaprKk0jdZWpFmi6tah&#10;mrMhEoDiPqTUdU7fLWzKU5vGjP7G1yld7y60yqUtJ7LRzdSoCIdZn+JBwjNJqxx5ntWlpptGo655&#10;Pg15GQqP2m7yLgfaCLNZeaklG30mGtTSa9TxLSDySeKOccwRDWHK8iyzPI0B2kuFUk/aW7ZTvuRg&#10;Zwb981tvZF97PdhWGBDtCdLgbIUmM362yJpYWndLxQoHyMzgLOy8kMqQd0uDCnXMHYAAp60p63ma&#10;HiJMRGp96PIdEUSjYXp7m+Q1uXX5mxyPigE7MC3feV7kdyCggA5rMKRboWs3k6UhJ7o7XagPbVzN&#10;TeC61wwqogB1KZUpcFG67O88aK/wsMmkAGcHQTCS8FpZRTfd9z8LBCkTXUq2GVh5NrVYIMITWGRF&#10;ZKIrv+28JUxaqUHimOI/h7MTnAgN2ch1KRFlcw2bo62Ip4Ft+eMsTMv0BEjKO77n8p7kSLrMLptk&#10;bPrLJxbbYbvcLL7Z/rog36RuJH4140s+7dB1DnIfG/3wa6/iEDyCtyzL5jSKA9tNpO7DHEw/TzAo&#10;KSvW99YiclsP2bBIO9yaUA3bWCOZ9dFii27pNddSxl1CsdETGrv4BKBhmbXRCKP+WI9Mi2Rwy02V&#10;zCx/EHGAk7nZlEYHGBrnXOhWVNMVjeWrKcyiyFgOMWaNIPMXaVKe+KAmVVdW1F1ms81hPrStkcQL&#10;kRHn9ODpyB/zn9PbLkfh/aQiZZ2emPgwgeijNXSTWhqJjSCrIpg7FLRmo5PGKbBtr3OQGOOLPQoi&#10;oc/c9T3mwOpXDnUTRWVj401ZSQWfhl1yN4lH+JH8aXxtf42wTZDmpR1CvlFs9OWBHlQicgwNS+99&#10;3bXsg9ftoVIFU5Lt1iDoBJQVnrSMjbWKyBRQVHzQFaiy1EXcSBf72DY5cUM8BCOzSKNCs/hUkaKY&#10;VK5xYXmXIkUHQ3P2zXYzpSGCo85Qgcq5b+hK3hD92zCByZZ1UfSruuUJCBmp4JM/ebfGULZippCU&#10;+WN1aNrd+m86iEHLgqXsJSWNTdDOtlk1DG3N46+MmyxpoFMHZO5WITWKnP7cMmKC3M8kH/LoJpCC&#10;tf1lOWECojW1CVpWveU4j50x6W8aUl0wvmuc+oEhFVoXMTXpvhAQ5joghtn+aaY8kV8p5E2os6+W&#10;jzw/+p4JbCre9rF28mGeBiMh4yljBh+z3pLu+ORMO8kHBt1283H2tdwTZAIUCe9Y98m6/Cm6ESfr&#10;zUQoV3wEjTc0qibYgcnL3ueoDB3gguSMWzWnuzZZViJ91goDMpDeZtCU4mq4GdpujRY4hyqmtv/2&#10;r+kQf5Itmawhdc4VX2aUqJvxra1IrTti60HVXWeknbHTuGZuGrdjWdAf3Uh1msYzC7kwT/BJQZoQ&#10;Q1eDQDJHtmJBjD75R2fUU6mqFGXWvkSnR8ptE2b1tygv67wc4ncJm2d/S3W8A6nSS0Tye7bymMb/&#10;bljpJyQON9HO7ySMO9N9Jv5N9xOhZNCU/Lbd5s+38RQTeU9ICjdoI4ZGzrThfNPNN7L3Xlt+JUD9&#10;NNZ1MrT76FrWYhYuQsPkUIXLsNHvlsIVTyDH2quXgmgoUlL3hnI1v1o0uUaJ/hKTYgFmMLeJ2OzD&#10;hNlPk/nLENnIk4U8FZo3YqRbCPJs6Q8yv3kFzvyRpm+0RqUZBaDJg9wilda2gx+E7FTn/MskjCZR&#10;5imdJqT7nCtS0lkKadDNm947lBNMEneDPiCV+WZo8WFapZtY+pSBNH9Qnk1AoyRIHkxOu7xOQ5ss&#10;C2vu0n2VDzl7DDHtecE8Ecs03swCSQGBI2/mjaM5Dgxo0FhQ4tDF73bjLXR3pZ3chHfNbx1RS11S&#10;2U+j0qZQE+fp1ptvZs9eloAQZJQha9rbukqshpQ3+25/o87L9FzSg9Zd0lnnDn9EJApId/7Y2Gc+&#10;VNBwkyLTyNpDCqromTU+sbLi8hctcHNzmRBEf0IuQgzrNGC7kBKStTC5Vq0TZl110t/t1nWqE7N0&#10;6G2ESCz0GcjHcGdYBgxVsuZ5xthvxFQ/JOqb0xY7sjFiCB3nBRtT3xK6J4wYAAcfx9oNIjPNfHWV&#10;76QCcmmsfR508E54k+lGorhVd5ZMz+PWhck8zIdoOUeZ0boyVaZN8XXLdFv2mbLhRUmx1dudxy0P&#10;n6Mrz8kfM5JMBFUBrEMtt77+Fq6DB3vrGlGMMLZ6WdK2Tix3yysZMcBO9ojHheVdXcqWG2eFKsKZ&#10;thzmSzuiVZwv95DQmW3VdMvvTjKaI8uySpyHNLe2BZNisQKZjq5KZmgIqo67tPNhx9m18yb5MTeo&#10;YOWCo/l1uhg+Ui0TVFE/aIYm5LzldjHAtEXlsgkm9+2fP0SsJuPbjB9iBEzz1C0zBGTacV6kBpo6&#10;yrWrDHnKZgSKxss0ureOWC0jptdNy8GknDfdCGa8zPa3uZu9bw2RPwTRGarfjJd06y23cu29Vk7o&#10;2ND0hIhaJaGJcEwjdbti0WTfoe72ve227SA9Ai5WjGw/t/w/gxr5K93N9F1WFVBziVGmsOZBLrjW&#10;HZqXC91CL10TIpup4bgkKlek0U39yBI28wdAZ/+by6lmlVjTrbH0JDYQub8sf1MUKQOR3/PoGFEE&#10;qXzlkYrUPpxlXmuG9IZOxJ1LzXxY91GKQmaLhdjkJrAVMPoTyUJLQ2eYrv063UIUZ+FPzl9M0Gpu&#10;MudhyiT31/od01VnymmZ5taktVnjLxzbF9MkWuqsG1q/U11N9ZBAoFtvvYXTPnszxVWwrCxyEGnr&#10;Txat+lHG5WHiuzhkr7ORZciKIy+WPPpGTevqnpK0GsSmYPI1a5ILWTTc3NtibtChBklV+MIUZ0NS&#10;Om1FGtkhftrf8t8UfTWR5x0T7JwUVfEnljwD2Zi2fBHLJR0yI+Fnu9l5mql1N6XTcmPtQWRWtPUs&#10;RE7UDVoWSlHOlhxRaNtIcpwcQHKnu/5OIiEcs6EWWXuZNaRAVtbKPSJRpHqGKABdSaGK2ThE6hYV&#10;c9ZFZUlDfosyZ+0CGr1EAbpqOJZOc85A+dvpxqCg9OsOLGI5iBtgLTOX3LRs8vJKJ3jpMirjGef+&#10;csetuMkUu+RMcnfB0CRi0V4A2hS1FamVqL0bolFqDWPUKQC94Q2iSEPQJk4LuhFbAzlztDBnqvIM&#10;SklntBkmoptCS3scp9tSM0aZX4ssL/z53ZhMsUxH3g2IinQKbbAUpn/uxKz4BNaNy5kn9NsSK3FJ&#10;bl3+mmWd86XbrTkcIW6pITJks/UK4zLmYEW73AGnC+ihOUKzgY3IrcVmueZuTKyWfbK22DZ7yM8Y&#10;hvNxS4vHrJfY2FpXPPEtWcrTedmmK3+Xhs/ilzSSPwvb7ZaWIbKWU0qxK60uHjXf22Ads87zfP7I&#10;9cGFxzZJtRnShnZuiUj22+eBIHXQZNEhI5RJQkr3XRw5m1eRvzIeau/xt3iZDYu3U8gFeVqc06K/&#10;8wxDUs9a+27IMXDy2G8Y9S23xvcON2VtdJ8JFmZ30UY6u2j5a/O5yfPkxlItp/oTCI2pgUs0R7dM&#10;xmf6a+R3czfJr/1Nrbi9y2Nh8qCby0YXpAylKw5nC8uhjZ2sLZUDKrzyzeQ3vbfdUuRi7UlvTehi&#10;zYtgCj/IxrebeUlZtAhyudjMrf2eKyozguz3bDfjh5RRDTnj3a68EX/GF+iBzzBeaQPDVlTKc3JR&#10;m2yqRHPZbz+bIc/NhTxt5A17/t3e87+seeB8vujWN97CVfCAT+2XI+28Z11linZGWq9HOmFkY10E&#10;lZYc7S5vC9OUDDQ+S9do4diGdoftcpOxzBQnx19Cb9vN3qe5Cdcn08GU9KchF5yg+Ut2XM7zLDU9&#10;9WmaP3OheDRfkyZL09w2E95c582fsxl8MGtN72TfLP1pmAgXu+HKD0JciZK75TPXuVuSaYLchjRJ&#10;17QZ7hykEzcN+kgs0nkWvBNJv3Ezn1KFZ/uaoGMmnKxrsfXDOlEJlYHGypaWW9sf0NFYZphF01S5&#10;2XbIEAi0pPNUWfNkWYgDfwxtCVX36fATAXDMDA5ZBlp5nMxW0sKZE8Sq6mCQfsutjUb4/FvmJwer&#10;YJFlusPKI7X+2m6AVFxGACOowpIVYUzQd/GcviR/EqrppgzrfLTB1t9aYbNH5F/8cgjytOjmzMpu&#10;P3OBWfeei/+c62lJVh6XvefuFlbcpAySpSF8mO4WS1EKJvqT8eWUtnBd/utC/l1osHw03RGCHjIt&#10;pSW3D0CvaRb67IR8+Zbe2fjFssKD2EPUqVQ2ecRfnl8rUHOTCql5V/6TskDZoGkpzVmWI0vYcpjJ&#10;dCOMvasM2290+NP4crcufylfISkX1jzq8qpIo7qThiNtkChz4xg2C2fvWnaRPojXtpvJTx52O5Ho&#10;1t/5k+V3ko40LJXPbdAtt97CtZeCgQ6Ya6MoI0NZZByXUKiQMFR5ptsU54EwegpECqUYdFxCKLOy&#10;YeG3NAwCLTcmbgqn0izJ6QdtbmyRrbjbhICFZF2/FlOO/kDakk1tcXP/+W+DpSPfGdp2UPMwEstv&#10;0LOI8tiiFdVwS3a3yDGrAkmTPvo1OyQCOpObbwiFvic3jU5XQORnGcjuNBmvE/6TrvWTo9o0dKCG&#10;PxEW6TYbplkpwipNz/yYgGp+7JEJHCtXezd/4jbfrL3NcLMOU0Di1rxLBTOTTJfi6X/5xB0IelG1&#10;KLCoIlV8HKz+qNIkUWDJTdRb003JjPlOXLBcsuYo3T8lKef+mrmFlEVkb14W1uWOCWefTJHI90Y9&#10;AyVesvg1sOXDKR9jPrNMKNXGF6Gjm4ytwKxNQPia8yxHXr2ll4DIvS5RpVtvfQPXXiwjY1oK14ye&#10;oacAUatFUUWaE9VOK3ezis65MrRv0UqUgqEs8w0F3CCNgaCKNKNCCsEmVuyZXBJjzJkUhFZ8cQDO&#10;SjcNC+QhYrD2hyxJztSIRKX8aCvIKIgpvlwYDFIxEzeFV6Ik0jpaEwJbN2h56iI4KZjEdlWUUCWh&#10;s9l21oKmkE1Uqas2ckKzzhKDpSw0vWmVVeJLrIMqh9yN43BTB8Mbcmpcz/zFNbntvIu/lPWmPxIG&#10;6Dpn6+JleddCo4nlTxrdlDKcKP/WzqWYTVOsE6Ulj9OTw6yqsjbIHaYBApSvsa5kyiIqS0OmcBuU&#10;CeRX001YkeLJ2BO9tt2s2TF+EKU8bxdIb05AxjeDii+A1LBYeUnZSx2L32699Y1p1p4kkGW5y3JM&#10;rVVK2iwN0sQmx51ai+8Z0tp2LMgPegBFuzByWkQ4rAvR7acB0if+aIqd5ampSNstc3RVJSFPHCeC&#10;CgA1x+aghdIYmyOAScIyQa7pzdKdmo85kPLCLWUY4vf548+q5lxhyBgQC192oGVe1MITGrQnQwCU&#10;H8IjCcBEKMl1jtcxWUW2pCR/bWyW12nf7fYszPAjRkdzkqQtM/H3lDWzbbTTav825JNZuWyZAhI3&#10;WW/Kyq9pY5rB6v2UfEx7n47ushD9s3n4zjxTUuDbBeND3gAZZirSrI7Ze3HoyKFfChwQ2EeFw2AE&#10;tnEuCU0kz2SSmoIqA47LgybfAfEn42RIbtl3JoZzk4Vqy7OICEIvg5xD7T1q79Hr9QAAtfciSIWe&#10;VQpGVdcAgF6vD6ICIdhFfFKpnSvi3xAYde1RFKXqDmFK+h7kzEgH+OABMMpeCeaAOqS7kjx7bUUZ&#10;daiVHpauH0m/zgcve8xN/ElaGefEigzBwzmSiwk5qCwx6rqCDwFl6eCcQwhSoNa4WKWQfPT0m1Yo&#10;VWLeDvJu8aD5LnmXfKh15AoEBnwQ664se6iqGj4wnCsAcvB1DSbhv/cePojlG1jiCBzgg4crxFoL&#10;CAgshzMHBHjv9TcAMDx0dxoBrnQIwaMKtcicE6s4MMEVcvRd7WvUvkZRaqOhlbD2NUAO5BxgM65E&#10;8EEGU0zuGdB1qQQfGN6bHSfrVcUicai9rDOG5U154H2Q8OR0GEXSMSVn77LEkxHiHVsMH2qlgWPP&#10;jFwBH4Rn5CSfgNQfVl4GPePVa112hUPlx5qi8bxGgMiR5dXcJK2AEAIqX6Eoyyx9wIcazll5JZpF&#10;nyutzBjXY7hCGo0QApiBoiws53DOwbkC47rSuB3ISRnUvpZzkR2BnMjPuBqjKAs9pzUp2S6FPutb&#10;J1SuDWYfkeofe6BxMlv5SRlaOYIIdMsbbpXrmL20wOS0i8LpbGuLaLvR2fIoDXVVg5nR7/dRVZUq&#10;DCloUx4hJKshhICy7ElBq9ItyxLe1yjLPkJgVNUYRVHq+YLWoghP8riLogARoapqQLu/ouMyU14Z&#10;G3yIjAcDgQPKslRl5aXtcARf13BFEghSy9/7Wk7YJoIrHELt1Y/kT/IlSj/oxomiKFCUJaqqAkAo&#10;ih6Yg9Kt8y4sitL4JvlIvBEhF6VtftLvUhsbU8515LUpZu89qqrSvCaBk3DIJFTSlXgmBT3ohBuI&#10;tAERf0aX9x5FUeiQkvIeQNnrgUNArb0p54TnREBROBARQqg1v6RlSNqApIbHayNcVWM4JzSYvJkf&#10;qAKAymzOsxzOuVj2eX6hebb8WZ68rzSc1GDbGFOonMjNFdLoW/pWLnbIC5QfMgSgylp7H9IYq3+S&#10;8w18kAOKJI6UJ2ZRxEVRRPlJBk1Todg76wnxxg+ByC2D4JTnFs54ImUj8mp8rOsahTYQJotFUQAE&#10;5YHQZjy1eC8GuuI2mu297ac4fOTwL+XE5R7MDG8HuhAYI2fCBET9CWPtkRbWfltU0hjUqOsaVVVF&#10;AZJCFkuybblJoZvQJbrsuwkHkb2LuxW0VYw8LfktliqRVBJSmY+CwjI5IUKv1rlWCDvz0MJK3Klb&#10;6DQdo5VIhNgEMaevKPKJJonXe1HUeVm3827hJYxUbicbZLTiCA3eiz8Jm/It3+pYPlZRJM5WGjkd&#10;YEgDL24WN5sl0ArLlAYfLe/GN8mr8USUCtRAaJdzoj0pFaKkKJkZo9EIUGVp+en3+zEOi9OGySyv&#10;hna6pI2RuFk5J/pIG1opq6YRIZFkjaFZqGBlh+TJ0pPfiOmErOGC0mx8kPRNbjR0Vg5t2LcQghot&#10;quw4yabxsQ37lucZWt/te/475UfQ/r1d6Io3z39Oa/xtFqkVpIHVIu2K9HyRF8S0gkFL6Grtltf1&#10;GIBYG1ahpfCkAvR6PW3hChRFCSJCpddMey/CkSyVACKrkEG78dYtqzEej1EUBfr9flQOZSlWGnOA&#10;9wyxBFML6jILqqpGICIUhYvC61yZKkEGIul22h0wCEkxE4niM0EviyLSUXuPwWCAsuzBe6nYvV4v&#10;8iUvbBPY8VgaGOMDZ0qp3+8rrcnKR1YWZSnKOllrDpX2GsSKketq+v0+nFp1Frau60xpNCuKWSVW&#10;LuZuaZuygvLKeMwsZSKNjQxHmCIIQRpVznoHcpUOoSjKWN6WnsiWfJeGQCzXXA689+j3+xgMBqjr&#10;GhsbG9rjkYbJZY2q5cfyZzJq7sYDaaCpUX6j0SjyzfLInBSt8SOo7EvZtHsQ0gOxxivVb+lpWb4N&#10;MgQkJ8ELnSV6Pel5IFMcKX6hz+Rf4hAjpteTcghB/OdWp8VhsPjsPZcZA2c9AONfO47tRlecOd+6&#10;aJhQpOaBW1377YAxzZCnlcMYbxVGBEeEglRArVITEVZWVnDkyBHs378fu3fvwcLCIkajEZ5++mk8&#10;9dRTGA5HqGvrAkplqutKu1apy2CC2+/3wGoZiRIVhfjyyy8rfTKWGrR7YnmxpygkzqqqMB6PQUTo&#10;9aQCmkBYxfHexqbFQoFapKKYklJz2m3sldJIjCvrFhbRYsktUmQKnjKlSarYxGJJFTtPRxSjKNhg&#10;FoyOXfZ6vUj/xsYIzrlY6UyOoGVqll2/34/piFJhDAYLUQkVRRHTtLBWvmhYm6ms2jIi5ZiGTcpS&#10;lLnQLMpT/AKSTFIMIYiiF0tb3OpaeLV7924cOnQIu3fvRqEN2Xg8xunTp/H8889njXVq0E3B5nQa&#10;XGYFitJpGgWkyhIARqORxmVllRohK0uLz/xa+TILb0MIsYfW7y9gYWEh8tfkQ2QEcQhmPK5RliWQ&#10;NaTCU8mXpW2yH4JHWfawsLCA0WhD00e0SK0xMRmwdAsdQrO8Q/ljdI/H49iIQeUg0XvxlGlXfEYn&#10;sgZR5O4VVqQ5sbm7CZ8VvovjZgFFIRMo586dAzPjwIEDuO222/D93//9eP3rX4/du3fDOREA7z1e&#10;fvllPPzww7jzzjvx1a9+FSdOnNCCKGKly/POHHDLLa/H+9//AfR6IjRivQQ88cQT+PSnP4319XVV&#10;XGl8TSqjKIg9e/bg3e9+Nw4fPozRaISzZ8+CmbFnz17ceefX8Nhjj+vkhbTivV4PgVkmEohQaLdq&#10;Y2MDvV6Ba665BldddRV27NiBwWCAhcEAvV4PG8Mhvnbn1/DE40+qVZoE0RCCWGQbG0MsLy/iyiuv&#10;wK5duxGC0G1KkYjw+OOP47HHHsP6+joWF1cwHotVnYRcrKa3vOUtuOmmm7CwsIBnn30WL774Ioqi&#10;h9279+DMmZfwxS9+EaPRKFbMo0eP4YMf/H5cdtll2LFjR6w8g8EiFhcXsbCwALJGRMv/2WefxQMP&#10;PIDvfve7eOyxx/Dss8+i3+9jeXk5+qXYIKQhEyuPq6++CjfffBM2NoZY31gVy73o49Spk7jrrruj&#10;vBl/oPIovZERQgi46qpr8KEPfQjvete7cPXVV2P37t2x4avrGi+//DIeeOAB3Hffffj85z+PBx98&#10;UJVVH+PxGAMtp1y2TUHUdS1lXTS78lVV4a/8lb+Ct771rdizZw82NjYQQsDp02dwxx134Fvf+haq&#10;qmo0dCK3qVGv6xqj0QhLSwv4a3/tr2FxcRGrq6sYjcZYXFzCwYMHsXfvXiwuLsZenPDQ4ezZl/HY&#10;Y4/hoYcewjPPPINHH30cw+EQO3bsaCgPo9cau16vxI03vg5ve9vbcObMGYxGI1RVjfX1DZw8eRKP&#10;PPJIo5ysXiPrce7evRtveMMb0Ov1YuPknMOOHTvwla98Bc8//zx27NihfBMZyvm6ncjjzt1edYq0&#10;Tai55wLOLOM9YtXIzDUg3a3xeIxbb70VP/RDP4R3vOMduOKKK7CysgIiyhSpKIC1tVWsra3hO9/5&#10;Dj796U/jc5/7HFZX1zAY9FGWZSYMPRSFw9/8mz+Mn//5n48K3DmH4XCIu+66C//8n/9znDlzRq0Z&#10;Kbxe7E5L1+ayyy7Dv/pX/wo33HADkFkKRVHg137t1/Cnf3o7Xn75LEgtD6LUta+qSoe3hA833fQ6&#10;/IN/8A9w1VVXYWFhAc45lHEiwuOjH/0o/uiPPo2TJ081Wn0TNLPYX375LN74xjfgp3/6J3HDDTco&#10;n8QiYO36PfTQQ/jYxz6GO+64A0tLO1BVMpQiZSErCOq6xk/8xE/gb/2tv4Urr7wSZ8+eVaUp46Vf&#10;+tKX8b//77+E4XCoDRXjjW98I/7lv/yXuOaaa7CwsKC8CgAKlKVYok2hdKiqMdbX1/Hiiy/iwQcf&#10;xFe/+lV84QtfwBNPPKHDGTJMIg2SDC2wWlkHDx7A3/gbfx0/9VM/iY3hBqpqhF45wLmzq7jjz+7A&#10;//l//v+wurqGhQWJx6s1WRQO6+trWF5exvvf/3788A//Lbz+9a/HoUOHsLi4GJWXVXBmxtmzZzEc&#10;DnHixAl85jOfwac+9Sk89dRTWF5exmAwiPyDTnxaOHOzxsZ6LW94wxvwi7/4i7jppptixa3rGmXZ&#10;w5e+9GV87GMfwxe/+EXs2rUrWpQST7JMq6rCcDjEgQP78Lu/+7s4cuQI1tfXtdEeYGlpKVquaAw3&#10;yJjyaDTC6uoqTp06iXvu+Q5uv/0L+NrXvob19XUMBgMU2ntwzmE8HqOqKhw+fAh/+2//r/iZn/kZ&#10;rK2tRQPk+edP4U//9PP4rd/6LXVLPYtShyM2NjawtLSEd77znfj5n/95rKysoNIuPuuw0T/7Z/8M&#10;X/7yl7Fz586YvtFPWU9wu9AVl5UHWkM0huLI0SO/ZIorJ4hEXTQ8XyimZbjtJpWK40SSVD6P8XiM&#10;xcVF3HrrrfjIRz6CD33oQ7j22mtjBRVFYnFIJVteXsbu3Xtw7NhRHDp0CL1eD0899SRWV1d1wsq6&#10;0TJ2+La3vQ0/+IM/hJWVZezYsQsrKzuwuLiAF154AZ/85CextrYWuWOFbcqmrivs2rULP/ETP4Fr&#10;r70We/bsw/79B7B37z7s3r0Hn//853DvvfdhNJIuiym/EGSxiwnOeDTC0tIi3v722/BTP/VTOHr0&#10;Muzduw979uzFrl27sXPnLuzevQfD4ToefPAhPPzwiajQjSZTTADj7NmXcfz4a/AjP/IjuPnmW3Do&#10;0GEcPHgI+/cfwIEDB3Hw4CFcfvlleOCBB/Dnf/7nGA6HjW4kM+B9jeFwAx/4wAfwvve9D0ePXob9&#10;+w/g0KHDOHToEHbt2okTJx7Gpz71SQRdthVCwLXXXou/+3c/gssvvxzLyzuUrzuwvLyEhYUBBoMB&#10;BgMZe1xcXMTi4gJWVlawe/duHD16FFdeeQWuvfYa7N+/H+PxCM8++wyqaqzdUOvay0RiVVXYu3c3&#10;3vOe9+CDH/wr2L9vLw4ePIj9+w9hcWmABx74Hm6//QsYjYbahbcKIg3u3r178cEPfhA/8zM/g3e/&#10;+/tw4MABlHGMNXXPjbcrKyvYuXMnjh07hqNHj2JlZQWnT5/Giy++CKhcj8fjWDZCq9Qz72WMFAA2&#10;NjYwGAzwkY98BB/84Aexe/deLCwMsLAgvFhcXMbevXvx7LPP4vbbb48rWVJc0shZ/HVdY2FhgH/6&#10;T/8pDh8+iv37D+DgwUPYt28fdu7ciZWVFSwvL2NpaQkrKytYWlrC4uIiVlZ2Yteu3Thw4CCuuOJy&#10;XHPNdbjiiiuwtLSE559/Hmtra9GCtHSqqsK+fXvx3ve+B+9///dj794k88vLSzhx4gRuv/12IBui&#10;Md6EEDAcDrGwsIBbbrkFH/7wh3HgwAEcOHAABw8exMGDB3HgwAF8+tOfxve+9704/h51VEuZbhe6&#10;4qK2BZr5IWqcTNxCR2QXC3nFF+EAoDPzUqFlqU1RFHjta1+LD3/4w/jBH/xBHD58GN6LgjUhGg43&#10;sLa2ivF4pDPNAcPhOgaDPt72trfip3/6J/FX/+qHcOjQQdR1hRC8TurIUIJYAWL1Mnt4L+OcZrl4&#10;L5ZA0LEn64aIBZxma0ejEep6jKoeYzweoq7HOHfuHDY2NmDjsqJEZbaz1vHTsigwGo2xd+9eHD9+&#10;HIuLi0rPEOPxENV4iLqSGeQrr7oKl112GUajUcy/CXit3Ufho9Be1zXG46HmaYjRSCw27yusrOzE&#10;ddddh0OHDuHcubOoqjHqutIKKs+4quB9GrscjTYwGm2A2WN9fQ2rq+cwGg0Rgq2c0JUNFFD7MXwY&#10;wYcxgi6nshUNaoYDOnteVSOMRhsYj4dYWVnG619/C/7e3/tx/P2//zO47ba3oSyLOMYtPQEpA1Mm&#10;Rt/GcB0bww0AHmfPvYxnnn06KmHvPUYjKdcQPBYWFvB93/d9+Mmf+km8853vxuLiYixfK+/RaBRl&#10;ATqUMBwO4b3HzTffjJ/8yZ/E3/t7fw9XXnkloN1Wq3R5uVjDazQzM/bt24f3v//9WFpaiuPRpixD&#10;CDhw4ACuv/56lGXZoEPkVSZIx+OxxpfoBRhVNURVifVo8oqsS2xphCA8FbmocPDgQXzwgx/Ez/3c&#10;z+FHfuRHcOzYMTBLr9D4It34FKfJFACsra3h3LlzjfoJNYyMVmtgjJc5PZZPi9/kO39ydLldKkxX&#10;pK8AEqMT003Q1tbWcPjwYXzoQx/CD/3QD8Uud1BLYTQa4dSpU7jvvvvxrW99Cw8//DCGw1EsHKsM&#10;R48exc/+7M/ive99LxYXF7UihGidcLZEKC8UE5SqSkJrgm50Bh1z43wNnn6XOAv0ej0AMgY6zsJb&#10;hdjY2MBwuIFrr70Wt912W1SwRVGg0AmnsixRVSPs3bsXhw4dQlEUUZmmiioL9y1/OY1FId1qq0iG&#10;G264AW94wxsASHdzNBpjY2Mdo9EGAtcoijTOB3AcY5W0RHl6LxM143EN5wiDwQBB04cOuVRjUdBW&#10;sSWtkfBEKxhp9w8ANjbWMBgM8AM/8AP4hV/4BVx77bUIIeiqgTRjLJUtyZENAwDAxnADL7/8cvwm&#10;lo1YgxsbG7jttrfj73zkw3jnO96NcbWOSodFiqLAeDzGs88+i2984xv4yle+gocffjgqEBu2GY/H&#10;2LFjBz7ykY/gwx/+MA4ePIj19XX0ej2srq5GOc0VZFVJeS8uLuL48eO44oor4qQkZysWmGVM8eDB&#10;g9F4MJ4Ph8PIL9Jxy1otUumVAbYagVVBVVWFjY2NqOhWV1dVpqU8bBhCDI2Ayy67DP/kn/wTfPCD&#10;H8SuXbuwvi78yRsCs9CEDknV6pKtdDCe1ar487KwemPhrC5Zvqxumh/z13Z7peDQYapeLExLI3cX&#10;psjvpBCkO/EDP/AD+NEf/VFwtiSiKAqcO3cOX/ziF/EP/+E/xI//+I/jp37qp/ALv/AL+J3f+R2s&#10;rq6iyJZpOOdw9dUykfD6178e6+vrscX0rVnnkC0JMwGEiKTuTxarslmRpcsmR3IEOH3Phb+Oi48d&#10;dKIelE2irKys4Oqrr8a1114bBcV7D9+a3T144DCuu+46HDhwQC1gEWpRyqLoDZavoijiLhaQ7KYp&#10;CgLY47rrrsOb3vQmrKysaH5kR5XE5xGCNWwAsjWJJuRCF2T2uwAC16j9OKsQ8q0oZVLkjjv+DP/9&#10;v/93fPzjH8enP/1pfPnLX8a9996Lp59+Wif1JA0bExsMBrjhhhvw9//+38fevXsnKrQpZlMgxg/A&#10;gQNjbXUtloGVBzNj9+7d+LEf+1G8653vAkN6PtbIDIdDfP3rX8fP/uzP4sd//MfxEz/xE/i5n/s5&#10;fPSjH0WVWat5HfqxH/sxvPWtbwXrOGqhKzi8NsbWSwAYq6urOHbsGH74h39YlUkyIhDLTX4fOXIY&#10;73jHOwFt6ExepXySdVfX0kOScfzUJe31elhbW8Ptt9+O3/zN38Qv//Iv4//4P/4P/MZv/AY++clP&#10;4N5778XZs2fhdIlZyFZu9Ho9/ON//I/xzne+MypFy3dqXCUNq7+syxRN5o3WoJNyQS1Tk9O8Ybcy&#10;tzI0OiReyY/xPE9/mo7ZCiy99mPpdblPWKR5IV4MbJZRSd/GHYXQ8XiEN73pTXjzm9+M3bv3xG9E&#10;hI2NDXz961/Hr/7qr+KOO+7AY489hqeffhp33303/uN//I/4b//t4zh16hT6/UEME4LHTTfdhJtu&#10;uikqWatcTToSktDqmGYAOBMMxLzJyHLeKudPUGG3cD4EsN6TQURYX1/H/v37ccUVV2DHjl0xfbN8&#10;zJ/xcc+e3Thy5ChYJ6skHyZ8iYcWTiA8lqVghKquMK4q7N9/EDfeeCOOHDkSGyoAugYzrd9Nlk6K&#10;M08HWpXabtAF5gBw+vRp/PZv/zZ+9Vd/Fb/6q7+KX/mVX8G/+Bf/Aj/3cz+Hf/SP/hF+53d+B6dO&#10;nQJlExN1XWPXrl1473vfi1tuuQU7duxIjVsc6/YImmZKWxRy1bKeQgjo9UrcdtttuPF1N2JxcUUU&#10;bBD+9Pt93HXXXfh3/+7f4ctf/jKeeuopPPPMM7jzzjvxW7/1W/i1X/s1rK2tNcanAWDfvn145zvf&#10;iRtvvDH2mqzsQ/ByQ2lWMY8ePYq3vOUtQmk2WcjZGl0g4PDhQ/iBH/gg6swStQYhaENvv+1vKucC&#10;4/EYTzzxBP7Lf/kv+I3f+A387u/+Lv7gD/4AH/3oR/Gv//W/xs///M/jF3/xF/GFL3wBzrlYZ4yu&#10;yy67DB/4wAdwyy23wGeWdc5T+W31QbhvfnwcHrMhraSsU1kJ8jKyb+2/ryZMKNKLiS6GmXvzb3oA&#10;Ql0HfN/3fR9uvvlmINux0esN8N3vfhcf//jHcdddd0Wh7vcHGI8rPPjgQ/hP/+l3cffdd2M43GgI&#10;6KFDh3DNNddg3759jVYxKRuBy7quUKViKwJqHdtMQiuQOLJ4MoEyAaprr1s+ZZ+5KYrRaIRbbrkl&#10;zvqbdSAVTJQpUZoGPHjwIG644ThIrbcQWBWe/ZW4m3zXw0Xg4EjOFLB8Hz16FG9+85u1Amd5gm6B&#10;1XWu0HzaY3kjEnfOyjtP3/yur6/jgQe+h29/+17cf//3cM8938Hdd9+Nr371TvzP//lZ/P7v/z4+&#10;9alPRYskT+vw4cN43/veh8svvxzjsezPTmkJX3P6rGG28W2jxfuAfn+A9773vTh85LDmVHaaETk8&#10;9dRT+JM/+RN89rOfxcbGBpxzGAwGGI1GuP/++/EHf/AH+PznP48zZ85gMMgb6oDbbrsNb37zm+NQ&#10;hfdeejLMqFXZj8Zj7NmzB9dffz0uv/zyhiXonNPzIKAbRTxWlldw8003YWlxSelvjhumvCU34YMs&#10;+WNmnDlzBg888ACeeuqpuM764Ycfxt13fwtf+cqf4Q//8A/x67/+6zhx4gRCNhxhcb35zW/GW97y&#10;lvhN6Ex1V2QgqRWjI1eiZqFaXnN/yGSkHYe9vxpxSRVpjpwxkw8gXRL5u7S0jFtvvTUO4kvhSQX5&#10;+te/js9+9rNx10lZ9tHr9TEYLKIse/jzP78HX/jCF/HII49kO5gcer0BDh06hGPHjjWUYap8BnnP&#10;uxisa0jrOk1wmBDnBZ1XfouTM2XqQ4hjehZHURR485vfjNe85jUAUrd5fX0da2urGOnOF0vl6NFj&#10;uPnmm6XLnlUim/wSusRvpE2VKJgQAqMsZBE5ELB792684x3vkLFNVcY5P9pKOc+X8S9H5FkjjPzt&#10;9XoYDHro9QosLS1gaWkJg0EPRUH49re/jd///d/Ho48+itFIFv4bL5xzeMc73oGrr74agKwokDS0&#10;oevo5oVsm6pVaCJgeXkZb3rTm7Br1y7IGawkiqdw+PrXv46vfvWrWF9fjzPGIjuyPvTxxx/HRz/6&#10;UTz88MNA1jUNIcShGadrou0wHXK23C1gfW0NV155JW688ca4nz5ow7e6uoqTJ5+D12VDpJb5vr37&#10;cP1112FpcTHyNFd0yGRM8m88kLIZ6yoCAOj3ZQmgPYuL0kh86lOfxic+8Qk8++wzjbHLuq5xzTXX&#10;qGwKf1OeU2/Oek5W7pantjLN640p1C60v+cyZc+lwKy0XjFFilbrYu/GNCOaiHDllVfi8OHDcE7W&#10;fVoBPvnkE3jggQdw6tSpOEBu34pCxk937dqJr3/9Tnzzm98EIGsrzfrctWsXDh48iKWlpax1bCtS&#10;qRg+dvv1VKmsEE1Q8sLO47A3cxO/Yo0Csi8Z2n3fu3cvrrzySuzduzcK3WCwiMcffxzf+ta38MQT&#10;T0T+QDcAXHPNNVhaWgJr9966eClPkyC1nCqdVDH+7969G8ePH8fBgwdVYSAqe1FUzXwa8nJDpizz&#10;MiZSyzZbtYDM6reuonMOw+EIDzzwAD7zmc/ECcO6lh03JhOXXXYZ+v20i0jSi//EdJGVIWUHrhRF&#10;gQMHDuDYsWORHikjOYzm7rvvjps4OHazUxc6hIAvfelL+Pa3v40qO1in0DHWhYUF7Ny5E3UtJzoF&#10;VW5lKUMBdV3jNa95DY4fP466HiPoBIv3Hn/xF3+B3/u931MeqcIih6WlJbzrXe/C7j17YoNhtOTy&#10;lfPd/LBu9DDFWeu4clHIBhXWnX2LiwP89m//Nr7zne8AqnCtEdmxYwcOHjwIaNmKnKXG2nhlMHkx&#10;Gtu/Ra6mK0STzfbTRpfbpYDR5y41AW1GtN/zxwT75ptvxu7dexr+SXfjPPXUU6hrESixSqXQoRaP&#10;cwUeeOBBfPvb38bp0y9ERQttOW0nigh/qVvxCu1WyWB9CNATcUw7aF2NNCNOyuT0mWB35VGEScIU&#10;ZYGilEp61VVX4ejRo+j3B434Pv7xj+Pf//t/j7vvvjsbopCu6ZEjR3D99dfH7qXxTsKLZd8uZo6W&#10;uWzvtAqwuLiIq6++Fm9845uxvLwcK6jR0VVJc/f2J+OB/E38GA5HccIiqHLq9XpYXFxU6xh46aWX&#10;8MlPfhJnzpyBc1L5WRvX/fv346abbsI111wjWz6DHIDsIId9AHqGKbMUWGD42sspUmDU4wqDXh9X&#10;XXEl9uzejaLoyYEwIPiqxksvvYT77rsPzzzzDEjHLU3xDwaysJ10TPtzn/scvvKVr4B0QozUety1&#10;axeWl5d1MwXp+Q5SLoPBAFQ4XHHllbj2umvhCqD2YxA5PPDgd/Gf//PH8NHf+R34uhYZ9B5gj8Wl&#10;AW57+1uxvLTUGKMPjS5yU+ZIhyrEwJCx0jrbrixlJ8rWZtMffvgRPPbYo5CzRUVWLP9mcdq3EKTR&#10;Rmb5G4yOJPOS/7wXaM8stP11+e9y2w7ME6/DnB6RZeZ8MS1sziTzQ9lhF8ePH8euXTuju1T8Ak8/&#10;/TROnToFZIt9bXDfWtEQPEajIR544AF885vfxMLCAspS9jLnlQPQ2Wa1ak0BmIIwZSJPU5mIElV3&#10;pMF/C0cklbsZb8prVVUYbgzR7/fx9re/HUeOHNF4JfxotIFnnnkG9957Lx588EGQHhlnlefgwYN4&#10;05vepN3x5phTotPsYv3VsLrTLhXAYe/evXjPe96D3bt3R4uoHa+9J7f0F5panl+BbTxI3y0OK4v1&#10;ddkW2evJMYEnTpzA9773XWxsrMXKLBVV6Ny7dw9sspcg3eYGlB5muSPLe4/COQRdXnTFFVegr7uQ&#10;kNH80EMP4bnnngO0p2BlYfJhfvv9Pr7yla/gN3/zN/Ef/sN/wB133IG77roLX/3qV3HffffpsiKx&#10;NkXpJIt29+7duOLKK7Bv74EYH8B46qkn8eCDD+L555/Hd77zHVTjIVzRAzS9t73tbdh/YD+g8mmN&#10;oCkmg5SdDPMgnuyUytIaZKtnpA2GKcJaZ9qrSpSr5du+iyIWC9/qUe7Pfnc9oTV2b+5tNOVHkIfJ&#10;0eV3u9BOq43ZXfuMrjyizSI9H+SMtApmBXnVVVdhaWkZiOOjYik+/fQzOH36JT2UogAgloAJiHRZ&#10;CvT7Azz22KP4xCc+gU984hP43Of+GJ///Ofw+c9/Ho888kija5LDCsbpOjcoS7QYG35YtYNYPCLg&#10;QHYrkWtOmJhgm1B5HQt785vfjF27doP1fFFmxnPPPYdTp07h5MmTeO655xB8mi0FgJ07d+LWW2+N&#10;i8hzoU487Ra09fV13HPPn2NjQybjvJf9/295y1tw9OhR7d6nrnwu/KoO9b01zpWOD50AEaGnB8ME&#10;PfTZDkSWSi8Ta8zAyy+fxYkTj+LcudV4GLec9ATs3r0He/bsax5n3imfqUy893I9CIDBYAFHjx6N&#10;vhjKKAD333+/bgcWRRq0y27WmOW11+vhxRdfxB133IGPfexj+Lf/9t/i3/ybf4Nf//Vfx+c///lo&#10;dTPLEjJWRbO6uorjx4/HcX9zB4Ann3wSjz/+OLz3uOeee7C6ugpka5kPHz6Mq666Ki4h+v+3995h&#10;mhXF/vjnhDfNO3lmJ2yazTkAu4SVXdLlomR2AQEjFxRUUB9ULnrxGuF7BVHgKkhW9CogCoogQXLc&#10;hc2BzTs7s5Nznjedc35/VFefes+8s7skWXx+9Txn5j3n9Omurq6urq6uruYZFtebozhJHmWNlO8h&#10;BCL1F38Q4brFYrGsqGWmClbD+FDabAHOWq4EzpfTMF/6vOkrKbm+kxBMwxBM98+G/QpSniTlQl4S&#10;4d1CkKD8jDsrMwlt7SQtEmBBCrS0tKK3tw+RSFQZ6y1EozQ1dNWUNBQKIxqNoru7Gy+88AJ+8Ytf&#10;4H//939x44034g9/+D127tylhChPgSU+1JAkjIlpHe0X5+hpmiPsPWCthStkgASqOhVA0ovraBgG&#10;IpEwCgsLlb0zpjuu67pa8+7s6EBzc7PWwikvF6FQGDNmzEBxcTGQ5T/pQ7BcKKbv7u7GQw89hH37&#10;9inNgmzQkydP1nlyB+ZvJX3Y/BFsRzpSJDdvGAbb0qDyoMsw2NTgv0unM6iv34e+vn4AgGXZmhcq&#10;KipRUVml3Z0Aiufq6sDG2TTwV/fpPhqNYMyYMdDTf/Uinc5g586dGBwkLZhpl4vXqe1okWbLlrfx&#10;2GOP4c9//jP+8pe/YP369UinM3rFnOloqEWfI444AuPGjVM5UdkeHOzb14CGxkakUim88cYb6Ovr&#10;o3dioJoxYwbGjh2r+Qeqvix8WBjSwOP3GUNsdGA+sVT4SU94p0ybNkXPjNgubZomamtrsWdPLQwt&#10;/FQpgkYSH0csLMnf1IeofH4mgdsuF98eirBfQQrVvLkY6L3CaESRxPc82j1TUlICy5JOt5S2p6dH&#10;O24zjmzj4emYp2JSWpaN4eFh1NbWYs2aNVizZg327WuAqwz8zCxaIKpyDMNAKEQhwvLz85GfH0d+&#10;PK73jOfn56OgoACFhbRPuaCggISB0go86colBLXLti0vA9fNIB7Px6xZs1BSUpIVEclTGung4CAy&#10;joc9e/agtrYWUJoExZI0MX78eL3fW2oEsu2C7WgYBgYHB/H666/jpZdeQmtrC8JhCkxB+58XYNy4&#10;cSMEaXYe3B5+p1JvdH3lMwOkxaRUhCS/naituQ38tjawY8cOdHR0AABM019cKS0tRVVlJaDwIvci&#10;9svNxpPQULZOlXckEtGBMFjgAAYSiSRaWng7KbVDWIVzSweikkEJGuIxE3HFG7FYDIYKtmOouAVM&#10;f8dxEI/HMXv2bJSVlQHwVDhEA52dnWhvb0c6RVskn3zySbS2tlI5KlqTYRiYPn0Gqqt9bRqibZi/&#10;JOlJI6bZBmusPFAnVdBqAMhkXMTjcXzuc59T7oY+vQEos8Vrqs0MmKZvIqBysts7HA4jLy9P7+vn&#10;i+iUj1gshry8PIRV6MBgHrJODEE+PhTA1MctubR6bCgjvTHCYO1PS/kCM3Cgc+UCT9iYeJQPfuvf&#10;u/A82gMfjYZh2+SrZpqAYdDWR2i3FweAC9fNqDig/sp9SAR7pikKBcm17TDC4aiKFOXjxI7PFN6M&#10;fnueA9s2MXv2THzve9/FDTf8BDfc8D+48Yaf4Oc/uwk33HADfvKTn+CWW27BL3/xS3z7mv9CcXEp&#10;YJrwQBcMC54KdGsoQeE4DkK2Cdu0kE6mEYtEceSiI1BcXKT2wlMYOyjm7erqAgAkkkls2LgRQ0ND&#10;SjsHPM9BcXERxo6tRjwey3LEZyFI5gtD0cFS2qKJSCSGUCiCN95YidravQAMZDIpWJaBww8/DBMn&#10;joenjixBYGrv/za1ZsrAHZmDCVM6EnbQ0ZCog3N+FAOUhJrfgRx0dnYgmRxW+VI7G/AQDlPsWAB0&#10;FpZJbkUZZdeFQWdIgc9ecikyPGusVshENBbRuqCnZiWJZBLNzS06uAkFFyG+5Ivi45LnBfmnOro+&#10;HMPBskyEw7RbyTJMMvu4HizDRElRMebOnoPy0jKKFZDxYJk23n57GxobmhVGwODQELZt346+PjIz&#10;0JlXHubPn4dx40iQsjLA7U2afUQvwhLfAZbFcVopshfHeCBhmkIqlUE8HsdRRx2FCy64ANXV1Uin&#10;kypQuoehoQG8/PLLWL16tTY7uS6UG+BIc9KYMeU4/fTTcf311+t+8pOf/AQ//vGP8aMf/QjXX389&#10;brrpJnz/+9/H8uXLs2zR3E/kgBqUFQyc5oMCKe+CwHhkaaQG/JPy3gmMVoiEYJrgvQRPudlAhB+j&#10;5zw1I8amYBr+dInzlI0pn3HDcP4sbH1hStoHa7UsKCzLQkVFBc466yycc845OOecc3DWWWfi1FNP&#10;xTnnnIPly5fjtNNOw8knn4xjjjkGBYWFAGhBg4EZwVWaic+IZMyPx2OYP38+wmES/myeGB4exq5d&#10;u/T0rru7G+vWrRMCkmyroZCFBQvmo6ysTO9Bl/Wn/4yDT5+wCuW3Zs1q7N69G+y7CgDTp0/H1KlT&#10;EY/HAAChEOHkODT9Y8aHajNfc80WqkEw1CowRLuNxg+GASQSw0irExIM04DrZQDThR2yEQrRNJXN&#10;Jp4SNCIH/UvyBdhrI+JrQlCdMplMoqurC8lkUof6SyYTSKVSSCbTGB5OYmgogUQihcHBAQwM9GNg&#10;oB/9/f3o6+vF0NAQkkkKDsNtDZCSwm1eUlKCiooK2DbRn7RDD29veRutra0wVGCVTCaDzZs3o7m5&#10;GYBaOTeAmTNnarOApwQoaZt8SgO5NXGdmI/j8TgqKiowceJ4LF68CMuWHYvly8/GxRd/Hl/+8ldw&#10;9dVX4z//8z9RU1MD26YFW9Zmb7nlZjz33LO6nVk5yWQo7gEUTaltPeTlxTF//nysWLECy5cv1/3n&#10;ggsuwIUXXogVK1ZgxYoVOOuss3DkkUciFiM+Y3wN4WHj89m7EFAfMBi5tojuh//fF5CEGK3zMJhq&#10;J4mcOkB8x4KRCU55ZwtU/7+nplisaVJj8TZJgAUMCQWealEWBiKRKEpKSlFZWY2xY8di7NixqKqq&#10;0iG/KDo/Te0ty6azl+TOoAD+LEih6llUVIRJkyZpYWAoO1pTUxMaGhpUpzYxPDyMDRs2oLm5WWln&#10;fFSHiRkzZijHciA4tTWUVsIdmcE0DcTjeWhsbMSWLVvQ0tKihXhZWRlmzJiBiRMnKgFKHZSDoEg4&#10;MINz/X1bMXUSEvCjCTzDII8CcgNSwtKl8+Qtk2YblLuY4YzAxc9P4mlZlnZXklp8KpXCwMAAMiIY&#10;SCgUQnV1NQ4/fCGWLv0YjjtuKY4/fhmOO+44HH/88Tj22GP1rp9Fixbh8MMPx7hx4+Ep7wCeHfH0&#10;+ogjjkBBQQEgBEc6ncbWrVvR2toKU4Uh9DwPa9asQX19PaB4xXPphIFJkyahqKgoqx/IvuHzl89T&#10;EydOxH/8x3/g2muvxVVXXYVvfOMb+PrXv44rr7wSX/7yl/C5z30OJ554Igl2j/iru7sLDz74IB56&#10;6CE0NDSoAdQ3V5BWLhUaoq9hkPlkzJgxus9UV1ejsrISVVVVug9x3/H78Eg5Ia9DEUYK0n8CHKjT&#10;Ma0sZasj+2Vuo78krt/56JlfjgvTZIZyAVCgDvbrI2dknkaY6jRSE4ClGIZcSJJJ3u7n++6xTx5P&#10;kTyP8gzixYwsLxKAFKSkqqoKFRUVukMZSpDu3r0bHR0dyKjD1hzHQV1dHTZv3qwCsvhR2MeNG6ds&#10;bj7kYsxsJvVQUlIM13Wxfv16rF+/Xp/IaZo2ZsyYgXnz5gEAHIfcy7jTsKAZDQLiMesdAFgWzQL4&#10;XXabERh8hIl6Tqv8FgAyAeQa+SmPkeUF87bUIiK/40suhHhK24tGo1i6dCm++MUv4uqrr8Y3vvEN&#10;fO1rX8PXvvY1XHXVVfj617+OL3/5y/jyl7+Myy+/HJdddhmWLl0KU/luhkX82Wg0imXLliEajeog&#10;JTwT2rNnDzo7O9UMibrnxo0bUVdXp3HmgXDSpEmYN2+e5i1H7M5joQ1AbzX1PA9VVVVYvvxcXHbZ&#10;l3DRRZ/GOeeswPHHn4hFixZj/vz5qKmpQSjE52R5GBoewFur38JNN92EPXt827yhNGZPz3D8wZXp&#10;zP1DCnVXuH9xWr/f+EqRbncxtc8FwTb9sOBDEaQ4SAKYaurNmgszNoHv3gTdIBx9yPcF9ZTjOdRx&#10;t1DTYcMglyZOS+n8HR6UlqZD3KhhFVA3kUggkUio2KK0wEWLEL6zsaWm5z5u2Zoz4+UqzW/q1Kla&#10;m6R0dDbQrl27dNRxFt7JZBIbNmxAW1sboPxQM5mMCoRcg+LiIniqQzG9+J5x8MHQQX43bdqEV199&#10;lWx66rjgqVOnYtGiRSpKvIGkihEJTcfswQJycFOXvhdlEh5EW35H/7PTS7yhOiLj76pzsyT4eOTm&#10;r2w82HsgG2++53LSasfVxz/+cVx00UU466xzcPbZZ+Oss87CGWecgTPPPBPLl6/ARRddhAsvvBAX&#10;XXQRLr74Yhx33HEIh8NaKLNQzcvLw5QpUxBR/qtsIunv70dnZycSiZROa1kWOjq69AxE0nns2LGY&#10;Nm0aLHHAXLbQYhr4tEiqOLkUxzWlY7+yUz35jFK0J9MIob6+Hk888Th27tyJoaEhJBIUCo/WHYh2&#10;VKYuQruxWUrjZ7wyaicV/08kEkiKeKbc14LtzfXJBcH2/LDADCK+P6Q/CJCECOIhmUZOz/ieCe93&#10;ppFENbTgoG+j0aiyi/rvE2oLIk3vKS9eQeYO4Hkeamtr0dzcjKamJtTV1WH37t3YunUrduzYgd27&#10;d2Pnzp3Ys2cPDHGejfyeV0tlPYaGhlBYWIhJkybBtkOIxfJUx3PQ0dGB559/Xi0s+aun6XQar776&#10;qtZSePW7uLgUEyZMQFlZqe5ELAz4P9HYU4tp/mFttm2jra0DW7Zswe7du7W2UV1djblz52LChAko&#10;KChAUsUN5W+ZXq7YgpkLcrFVNs+xMMtO4ynbnpUl/Pld9mLE6JDN48Gk/nP/hRzwLDUzCqtNHsiy&#10;TYeQSCRUIHHyDrHEangqRULRVLZLU8UVnTVrlt7Wy/yydetW7aPpiYVC2zaxd+9ebN68GYZytwKA&#10;qVOnYt68eZrX5OA9NDSk+M2fdrNg4z7DwprviUd9xcFDBpMnT8bpp5+hPGcoji3NEKEX3AwxODMP&#10;MJ8ODg5i69at2Lx5MzZu3Ih169bpa+3atVi7dq3eQcY8xHnYIuIZ0+lQBM/zPhiNlBlwNBjtHT8n&#10;52ESYhnhY5ZNSN+I7wrXEr7P7mCGNg2wNuUzjs9MoRAFceD8uFEdx8GePXvwve99T0/nvvnNb+Lb&#10;3/42rrrqKnz729/G1VdfjW9+85u46aabtLsK48T//foR47lq6lNVVSXOeKIdTul0Gnv37sXbb7+t&#10;cWa6plIpvPXWW1i7di06O6VPKTBlymSMHz9BL8RJWsvyJW5sPoFyBl+5ciWgbGuhUBiTJk3SEX+G&#10;1Pk//O1obQkuRwsxwB/oyC2E20bySxBfz/MQjcZgKfwsvVWR3o0uSIP3/kyFgb9nenDZpkknnzJf&#10;QLgssSnAskJ6G3E0yq5OKR28w3EcJJMUWNwRfpOxWAxjx45FSUmJ8pf1YBim8kPdgv5+8pdl3Ohb&#10;F01NTWhqagJAaR3HQVlZmQ7cwoMa0yMUCql28vuJ45DvM2mDFNCayif62TYdwwyYtFIPIBKO4ogj&#10;Dsd3v/tdVFRUqNV5EpQ+D0GDq07qDamA1s8++yy+853v6D7zne98B9deey2+/e1v45prrsFVV12F&#10;H/7wh3jyySeRSCRgCe2aNXl+lovXcj37ZwLzzvsuSIMdIQi5OkzwnpAjwvHOEGlHY2DtkhnIUx2P&#10;GZCYhDuqC1ed+zQ8PKy1BR79OC0Uw/E9axKtra145ZVX8MQTT+Cpp57C008/jaeeegovvvginnvu&#10;OTz11NN4+uln8dprr+lTTn1Go/+8mOXfu3rRYNKkSdq2alkhDA0NoaWlBek0nQNVVlamA2xMmTIF&#10;48aNQyKRULtvfCarqaG8OH/uWAREB258pintYCFWaGtrw8qVK5VvIeVbUVGJ446j4zeYuTl/n77Z&#10;pgRuJv9/ULCpKbsQmIyfXPjxPA9lZaWIRqOUjwjim1JR/BmC9JbAdZbvPBEoRabjvfTceV01gKxb&#10;tw7PPvssXnjhOfzjH0/jmWeewvPPP4tt27bqWQPzHtOef3tqACwtLcWCBQu0cGNIpVKoq6uD67qI&#10;x2Paz7KgoAAlJUVoaWnB1q1bASXoWWBXVIzB9OnTlJvWSLrTgOLXe+/eejzwwIO4+eZbcfvtv8Id&#10;d9yJ3/zmfvz2t7/Fgw8+iMcffxwvvPAcBvr7QZY/Mj1dcMEFOOWUU1BWVqpPWmWPD8lnxEdUVjKZ&#10;xJ49e/D888/jlVdewUsvvYQXX3wRL774Il5++WW8+uqrePPNN/H6669j7969aoAkkG3C9MsFudr6&#10;nw3G+y1Ic1U217MgBNMQQ5BGyKNvtkAgoLBrFKgjoyNw+x2QO4HjZAADKC0rwWGHHYZp06ZhwoQJ&#10;GDNmDGIqHJmjdvV4WVNxf0qWTmcQjeapY4TzEIuRFpefn6+mfSHYNtl0g7h6WUKGfjNzVFZWYNKk&#10;SSgrK9PMCbWQU15ejlNPPRXLly/HihUrcO655+KCCy7Apz71KXzlK1/BEUcc4QsYwwDgorq6GjU1&#10;NaTFiVgCxG9Uvo8X4RmPx7Ug7erqwqZNm9DS0qK2NFKUrCOOWISamhqE1fEXEIKUmZnvCei/bFkl&#10;5vS9qULKkQAlfNjOzO0HtSUyHqctwtADEQX1Hh4mAcbg45PdwQwx/ZT4psSRF1CCIBqN6uOXma+S&#10;ySQeeeQR3HrrrfjpT3+Km266CT/96U9x/fXX47HHHkNzc7PW6qXwlJBKpVBeXo7DDz9c8wIBbSAZ&#10;O3YsTjrpJJxxxhk47bTTcOaZZ+Lss8/GeefRiaZskgqpE28BoLi4CIsXL9JClMnPfq3021NC0cS2&#10;bdtx55134Qc/+CH+539+gh/84Ie47rr/h+uuux7XXXcdrrvuOtx8883YvGUzUik2eVGw6osvvhiL&#10;Fi3Wz7h/QPRhy7K0ny7fR6NRxGI0OMTUEdyxWAyRSASmiijFvzkvU9iIqW/6ZiNuY5/XfAjS/J8F&#10;75sglRWQnSD47p0AMzprQfKCEqRRdYIomwBYm4Eqlw9ii8fjWLp0KX70ox/h2muvxZVXXonzzjsP&#10;CxcuVDYfEtzckWjxyF+d9zw68ZBtiqZJK7G8UGBZ/n58Fl6mmkqyYPXEwgnXY/z4CRg/fjxCIWIk&#10;snclUVJSgrPOOgt3330vbr/9dtx+++34xS9+iRtuuAHXXHMNvvGNb+H0089EdXW1cqC3kE6nUVpK&#10;dlIWBD74q6GMo6vsZPF4XKcdGhrG3r17sXbtWr1FMhKJYvz48ViyZAlKS0t1fSQju+IoloMFw/RA&#10;Du5Sg/KB6VVRUaEFqQdaxIA6fZM1QQbZwXJ1NAmMs+Qrw6D2Hzt2LPLy8rLabseOHXjxxRfx9NNP&#10;47nnnsPLL7+M559/EStXrtTTblPFZcioc4lc118MNAwDRUVFqK6u1jxLPEp+pV/60pdw991343e/&#10;+x3uu+8+3H///bjnnvtw22234b777sOVV16pj5DhupWVlWHWrFmKZ2nAh7KbU/kcJJpCSA4NDcFV&#10;A14qRcdet7e3o7m5Gbt378bq1avx/PPP44UXXkB7ewcAf8Z33HEn4BOf+Lg2JwwPU4CZcJhOgwUA&#10;x02D4roSME9YynOBXcGoD5H4YVrIfsPP+VtzlKn9oQLvmyANMnCu3/KeG1dePApB7O/lUwilcGQo&#10;KSnJmm56Kjwba1KJRAKmSb6XBQUFmD9/PubOnYsTTjgBF110Eb7+9a/js5/9rBaAhgrCkBEhxhh3&#10;LtbvcL6dk4DT+ZosAlobM0NG2cuGhoZwxBGHY9asWcCIIBLs/iHPuyFbm2VZetXVUzYkZsJoNA81&#10;NTWoqalBKpXSWonnZWtJzJxQ9aZBhLSd4eEknnvuBX+Pt+ciPz8fZ511FubOnYu8PHKc5m8ZZH78&#10;3xSaIB85zfSwbBuOMnfQyaBUT37PQqa4uFhp6h4MFVMWAHp7e/XRxwz8LYQgRuDoGoaMOrKDy2SI&#10;RqMoLS1V7Ut5cpvwb+YZBDQzx3Fg2/52UtMkHkgmk7AsC+PGjcOMGTP0QgrXE+p4Z0PRy5+Z+Cv4&#10;jD+XBQClpaVYsmSJwo02TUBpv8S//tSYcWe6clks2EKhkC63qalJ22sNw+fzww8/HEcccQSg+igA&#10;taNQ0FzzwUg/cMaBy+X6S/ozPfid5FsGmZ/89oOAIN8EwfugFpvwHivoO8NTBVpaWrRQZGEEFdS4&#10;oKCA4lEqMAwgnU4hlUoiFAohlcpgeDiB4uJiTJs2DbFYDPn5BerM+nzd0CS0KN9gpyOGM5RvqY+X&#10;lxX3k76Tvz0hVDmtp7Qe0zQRU6dHUgQif/SFaDzqjDJ8HGvapGn49PC/rayswLx589Q7oospov/w&#10;VIk7E69Guy51usHBQaxfvx6NjY0aD8uysGjRIpx//vmYM2eudpFioWZkeU/kBsmLnkfxQQ11Pn0q&#10;RSYc7ty8OBhSsRbIhEHHsnAHbm9vR3t7h/aGwH74jvPlGQQUHYaGhnSbQE2JPc9DaWmp2lxB7c0D&#10;laWmm8yfUNqf1sgCg59fH1rUKy0tRV4enQ2FwKyF00MJeR7QDRHqTgpCwEU0GsPkyZORn5+vneRN&#10;tf+d8iQcJY8wHzBujIclBojBwUGk1VZsSdOpU6di+vTpmr+ZbgymELqmWsCS7SHpwf9HA36XKw3z&#10;5aEC76sgfb8qJhsXAOrq6rIWP5iwJSUlesrHjAmlBbKgYdNARUUlpk6dBsdxkEolAdBxDq2trWLB&#10;Ibtx+Dc3uqn2+st2DTYyNzAzGqfh/JkpDcPAmDFjMHFiDQoLC+GqaE++VhqCbdORKaZpIxSKIBym&#10;o1T4HQeihqoz06u0tAyzZs1UTKwQM0gjJEHhwjBpcPA8V/vOMq6O42Dv3r3YuXOnOlWS/GuLioow&#10;a9YcVFZWaqHHwptpPhJIU9J3YleTo2KD0uBHZhVDCJVQyEZxcTFqamqQn58P13NAy1MA4KG1tRXt&#10;7W1UOUV7zpuB6uVrkp7Q6IaHh3UwFNn2lmVh9uzZyMuLw3Gy6cL5+2X5tnoInpU8wN/W1NRgypQp&#10;qrxsPuV2JReqEEKhCEIhamMKah0WbU71JZ43UFJSgsmTJyMWo+NhfMgWohBbrvmSIGk3ODgodpMB&#10;pGBk9JHQDBzbQpchzm8y1Oq95HlZNj8Lgnwuvz2U4X0TpLKxRgMWMvx7f2CafrivnTt3KkFKzEed&#10;lw5BKy0tBYTNzxVaANumCgoKMHHCRIwfOwGuWkkFTPT396O+vh6JREI3VC60fAYwwHvRmRGCTCEb&#10;nTtTtqZl6NX5adOmobq6CrYd0tqGq+x2nZ3tqKurRWPjPtTV1aKhoR5NTY1oampAa2sz2ttb0dBQ&#10;j/b2Njh6hwkJsuLiYkyePBnRaNTvLMp31PUcfQSzYRjqWGb/W47t2tvbi40bN+rgxgDZ1BzH11I8&#10;palC2LOCDE+3vvCj36psLbzpaBimJbWjg7y8OBYuXIhp06YjL0bR+k0lgPv7+7Bv3z7takYzBV+z&#10;QhaP+cIwrY/WILPRzp07NV96SsiGw2EsXLhQD9KGEsJMZ86b2pIG9IKCAjgOnwnva408tmQyLubO&#10;nYu5c+eCB1RX2QZ7enqwb18d6uv3Yt++OjQ21qOpqQGNjQ3Yt69Ot3lbWwva21s1nly3SCSChQsX&#10;oqSkRAk80mhpZqdSKXylL2ywrZjHPXUkCQciART/gLxMeE+87AOS5/m3qbZ4870hhClrxkEcJEge&#10;ORDIMj4MeEeCVDKcvA4GZLpcv5nIfiP4zsNvv/22jn7kM7SjD+LKy6Owc6wBsDBKqx0Ts2fPxsyZ&#10;M/VxHrSw4qGpqQnbtm3T02cqe2R9JF4sFLjTM2MwE/IzQ9iCWLh7HjF4Sh1Adswxx6C8nKKjeyow&#10;RCQSQ1tbGx599FH86Ec/wo9//GPceOONuOmmm/CLX/wC99xzD+6++27ceeeduO222/DUU0+hq6tL&#10;a1ueR/6OEydORGVlpRYqMkI/aeUpuGp6Trhxvf36rVmzBjt37gQCK9GUjwnHoaAqnH5/QLgBpPmp&#10;RUQnQ+5LnoeICB7Ci3hVVVX47Gc/i8rKCqqBSZGbbNvG3r312LZtB7q6uhBSR8pA4SHtl1Qvqhvj&#10;aKoFxcHBQaxbt06FYvSFuOd5KC8vR03NROTl0WBEgy+1X1osRIbDNsaPH49KEc4vlaLdOlQWCxfo&#10;c6YoOhTVI5lM4vXXX8d1112P66+nlfPrr/9/uPHGG/HLX/4Sd9xxB+655x7cdddduO222/C73/1O&#10;267lIDZnzhzE4/GAmcsXbgzSIZ/TMA9zeuYR9urw09Fvzo/pYurgP/6aAL2nFXsJXJ4sV5aNgJx5&#10;JyDz+GfD/rn/nwBMUPmbbV622nGzY8cOdHZ26hV4U61uFxeXYv78+Zg5cyagDOyplH8wWSqVQiKR&#10;wNKlS7Fo0SJk1MppKpUCTw23bt0KTy0A+UJCCs5sPPnK3cjZ33CaINOEQiGUlpbiYx/7GMrKSKM2&#10;VHAOAFi5ciUeeugh/PGPf8TDDz+MRx55BH/4wx9w11134dZbb8XNN9+MW2+9Fb/4xS/wyCOPYNeu&#10;XVlamGGYKCoqwOTJNVqomMKdhC/Gi5zPiRWYduFwGNu378Du3XvUrh1/4YDtd+FwSHcgFs5+B1C0&#10;zOokHqC8ByzLgpNxYIdsGKaJZNI/ziKZTGLs2LE4++yzceqppyISiWB4eAjpZAaeS8dzv/rqqypa&#10;FQ1C9N+3YUpgoWEpGyBPN5PJJDo6OrBv3z7tG5lKpWDbNoqKSnDCCSdg5syZSCSoXaS9j3FdsmQJ&#10;5syZg8LCwlFpnMlkkJeXh8mTp2DcuAnwPEOFFzSxceNmPPzwn/Dggw/iT396BH/+86N46KGH8bvf&#10;/R733HMv7rzzbvzyl7fj5ptvxc9/fgt+/evfqDZJa36LRCKYP3++2GKcjSvPACCifUneZL70PIop&#10;YbDJRvQBPy8gHOZALxy2zzfxmKapxi0Ptk2ClHnCyNHXg78lBIXpaOkOBXhfBGluofLOIJuo2Zpe&#10;V1cXtm7dis7OTkQitIvEVNrFUUcdhbPPPhvQzE2denBwEIlEAkcccQSWLVuGSZMmwVNTokgkgra2&#10;VuzYsQMtLS1ZTMDMf6AqSXz5P/9mBnAD2yY5/3g8jvHjx2Pq1KmIRqM6LB3jsW3bNuzYsQMDA0Po&#10;6+tDZ2cnent7MTAwgL6+PvT29qK7uxuDg8Oor69HbW2tLpM1p6KiQsyfP19HGIISKGwzljjaNgkz&#10;Btu2EQ6H0d3dg23btmHv3joVuzXbs4C1Eai6sVAlUIOHakuigQHSSP1UTiYDV2x9hVoZvvTSS3Hx&#10;xRcjPz9fD6imOt+9u7sbzz77LPbu3QvbJm2UaWypbZsSDNXRQyICk23biEQi6O/vx9q1a9Hf349Q&#10;iLbaErg45ZRTsHTp0qx8DMNAJkP1nj59Oi699FIcdthhgPImSKUoGDTTxVMBqydNmozq6rFCwNHV&#10;0dGBujo6AWBgYAA9Pb3o76ff3d096OnpQVdXF3p6ejAwMICWllbs3r1HzQTITGTbNmbOnKlPSECW&#10;zdzIslFHhL8m14fNKhADRHAwovT03xJbnVmTZ6DfNJBaAY2U24h/c/+WzxlyCVH+L38fKvC+CNID&#10;wf4ELRPGJ1D2valGyldeeSVrmmkYBhwnjYkTJ+rAEaWlpboBiouLsWjRInz+85/HYYcdhog6p50a&#10;3sLKlW9i1ao3kck4yg8uikgkglDI1rZQ0qqYgfzfvILPTMCCP7seI+vHdYnH8zFz5ky9f5mZFwAG&#10;BvrQ1NSEgYEBRKNhvS2RHZrZqZm0Qzr7Z8+ePcomxkztIRbLw+zZs7Ug9TT+2fhBCR9+Yqqpsamm&#10;bZs3b8batWspD9HJ+D1DsI25vsHO4roUcyAej2PSpBpUVlaiorICc+fOwcknn4zPfe5zuPLKK3Hh&#10;hRdi1qxZegptKtvl4OAgnnnmGWzatAn9/f2wbT9qPJSzuhSkjJcl9plDDRbRaBTJZBLPPPOMtgV7&#10;wj1t4sRJOP300/GJT5yCsNq2m8lkUFZWimXLluGyyy7Dxz/+cZSXj9E7xhhYELkulcVnYDGwd0Bn&#10;Zyd6ero13rFYFHEVRIbbPC8vD/F4XM8IGhoa9EYEDpRdXFyMiooKRKNh3c4Qwo9BClIKPEJBz4M8&#10;7I043cAHV/lqG4ah47UyED4GvMDgyvzAbSX5I8iPQQE62nUowT9FkOYCSYxsAtF7SeRIJIKVK1fi&#10;tddeQ09PF1xhCzVNE3PnzsW3vvUtnHbaaTjyyKOwZMkSnH322bj88stx/vnno6qqGqlUBp5HiwON&#10;jU145pl/YN26DYhGYwiHI8jLo2NzKbCyP6oGBSgJUfrvCwr+nd3QLHAYT1u53hQU5GPBggWIRCJZ&#10;A4fjOGhra0NHRweSyaTWmiIqKAnTg+kUiUQwMDCAuro6FaSCp2ikZU6ZMgVFRUWEvzo0zrZthENy&#10;wYGnYixgfPeYaDSC3bt3YdWqVUgmE/A8D7bW2H0vAQgBJOtvmv4ikmEY1M088gUtKSnBqaeejvPO&#10;Ox/nnXsePv/5z+Oaa67BD37wA3z+85/H9OnTkVLHZLNXxfDwMDZv3oz7778fnZ2dalVbLlTRAiVr&#10;lcwjVC/Ssvm3LQJivP7661i/fj36+3thiIAeALBs2TJcddVVOO644zB79mwsXLgQZ5xxBq644gpc&#10;fvnlKvQhL9SRMDSU2xbjEVVh8yZMoMVOKGUgnU6jpaVFL5hZImwka9ASV1tps8QfKtC14c9CZs6c&#10;iQkTJmhciObZ/UzyEQtBUgqyBRvv8oOiI18E9J/a2f8WAFxHTeFBq/ZMA+Z/ycM+X+Qe4Bn4nUzL&#10;MJqw/2fDexakuSoyGkFGg2AedOsTOhqNoq+vD08//TT+/ve/w1Kr257ys7RtG4cddhhuvvnnuPfe&#10;e3Dffffh1ltvxac//Wm1mupvkxwaGsQTTzyBtWvXIpEYRlhtebRtG5EI7boARjYw40Kd1l9xzG7k&#10;kSOro/w/bdvWWkVpaSnmzp2LUIhiiWaUz2EoFEJvby/a29sxNDQMUzj8Mw7coSyLOlgikUBrayt6&#10;e3v1tN1RIf8mTpyIcePGoaioEJYVgutQB/Y8wHNJO4RnqiNITNi2qY6VoEGgoCAfQ0ND2LlzB3bu&#10;3EEamThPS2oihvAZJFyZLqwlQ9HHgKM8Lz77mc/hppt+hptvuRlXXXUVjj/+eIwZM0ZPkbmd+f/6&#10;9evxm9/8BmvXroWTFUTEFwKhULYgZd5i/LhDc/ta6pz3P//5z3jjjTeUmxHtTHKctBaCt99+O264&#10;4QbceuutuP7667F8+XKEQuRtkU6ndewGLotnEfn5eZg8eTIWL16MyspKzbeGErZdXV0qkDOZnCDs&#10;1ExfbnuA7K3d3Z1aeDvK28O2QzjuuOMwd+5cuC5vI6VVe9m/LLFaThcJYy6D32UyGYi1Jniep12r&#10;IpEIwmGiJe35p7pACVJ4PEj7mnkwf59PRmqkQeC0uWC05/9sMLNHGh+xoHAbDXJVhPMM5i0hyOSS&#10;sMzoPBUHTBQUFGLHjh149NFHsX79es1AnFcoFEI8no+JEydg3LhqRKN+HERqUAMDA/1YteoNPPTQ&#10;A2ho2KenOWEVMJmn+ABUcGOa4rjKTYWe0yjO/7lsXiDjFWcWoIbqMK7rIhIJY8yYMdqpWVECZOsC&#10;HMdDZ2cXMhlyM6ETUcm/0PcxtBGJxBCN5iEvL4502kFbWwf6+weQSmXIlunR1LGstBTTpk1DUVER&#10;LNNANBJRRxdTpzRUlJ9oNA+uR8YM07Zh2TZceLDDIYQiIbR3tuONVSuRdjIwbQuGScIwnU6q84yo&#10;HqZJId9YM+ROG7LCVK5nwPBMGJ4JeCYch3mAhDnEwhD/Ngw6X+qVV17DHXfchb/85TFYloX8/HyE&#10;QiQoaLGMhEkslo9YTO3LF3xmCRsp/2atLS8vjlWr3sITTzyJHTt2gLd6MoTDYVRVVeG4447DokWL&#10;MGbMGLjK/m1ZIWzYsAEvv/wy9u3bp74wkZeXrwfMb33rW5gwwT8tlPkikUjoLZsxdVge48W0k8Lf&#10;ti2kUgnU19f73hIGm2EyOProo5V7FQlYGlAMeJ6DTCYF2zbVGVe+Q79t+6YlFnSeR/ZeVkDgmfBc&#10;aj+IgcI0qV8R/Wnwkl4D0AHUaWBmmvFAJ/u8pLeUQbRjivuwb8LJJZT3J2/eC3D+QeBnhvE+By15&#10;v4C2eJoqVBkRLBwm7W3Dhg249dZb8dJLL2FwcFB3Bi+w24dHfho9I+jq6sSzz/4Dt912G2pra/Xq&#10;P3VAbliKjg+xaGEYfhq/0X2Ni56bMNRRwtEo2Vrz8uIIh6MIhcJqESOMcDiCsrIy1NTUoLq6GrEY&#10;BRbh6XsymcS6devR09OrhDMJB+5Ytm3rFVOqI3XKoaFhtLW1Iy8vj9KFwgiHKTjEYQsXYkx5OdLp&#10;DCzTRjQah2laCIUiyvGbBhE7FIJlEy1Ni/38DFi2hba2Nrz2Gp0cacKCbYURDoXUAYLEQqGQf/ia&#10;pb5nnKPRKAzDhmWFYdkhmFZIa9Tsc0maMgm8sNqT7aiNAXfccQd+/vOf48UXX4SnZg+O4yAUshGN&#10;khbHNIpEItrPMRQKqcHSN5FACWgpPDy1nfgf//gH7r33PjQ2Nqp3/uq2rQLUcJsx76xbtwZ33nkn&#10;/vKXv6C/v19HoweABQsW4OKLL8aZZ56JkhI6ucC2LcRidGQ4lLAICgJTCFBJRx6QZaQkDudnGAZi&#10;sTimTp2KsrISQJkUqEw67NEwLOVpYasTI0xlsmKM/VnP4CC5hEEpFbwhACpaWFicDsp9jMukhUk6&#10;gI/ryu3GbcB0hBJElgp4zfemsq/SxgQK7s50ktehAlZVVdUPpBSXyH14iBp6JZYiAnla8xkeHkZj&#10;YyO6urrQ19cHwzB0yDNuAABqSkPbCDdsWI+nnnoKf/3rX/Hmm28CouNZYsud67qIRqOwLAt1dXWo&#10;r6/H3r17sG3bNqxduxYrV65EOp3Wwt3/nkZMYuYYZs6ciYGBAXR0tKO9vR2trS1oaWnGCy+8gPr6&#10;ehQUFKKiogJ79+7Frl27sGPHDuzYsQPr16/HX/7yF+zbVw9PnfXDNkvJOCxwTN4dZJnIz89HOBxG&#10;V1cXmpoa0d7WgpaWFuzatQurV6/G0OAQKiuqMDQ4hLr6OjQ1N6O1tQ27du3Em2++idVr1iAxPKy1&#10;dO5knton3t/fj9LSUvQP9KOltQWtrW3o7u5CV1cX+vv7sHnzZrz22mvYvn271hA9z0NRURGmTp2K&#10;nu4udHd3oa+vF4ODAxgeplidPCVOqBMHuru7UVtbi02bNuGNN97Ak08+iUcffRQbN25EKpXSLj5U&#10;b39RzFKr8TSIxWCaBurr69HQQI7tmzZtwqpVq1BbWwtLD5I84yAadnf3oKmpGcPDQ0gkhtUgSAMr&#10;04Tp39vbi3Xr1uH+++/HX//6V/T29mLMmDEwTQPt7W1obGzQZ23l5+ejra0VjY0NaGtrR3d3F+rr&#10;67B161Y899xz2L17NyIREhiyLF9g+EIvnU5jeHgY8+bNQzQaQXNzEzo62tHV1YVMJo3Vq1dj3bp1&#10;SKVSmD59OgYHB9DWRjvAGhsbsGvXLjz77LNoaWlBPB7XgpvL40HNcVxMnjwJ+fl5qKvbi87ODrS1&#10;tSKVSmLNmjV46aWXNA9GozGUlpaipKQEjY2NesdZc3MTtm3bjqefflpr3baK9xuJRJDJZHQMgpKS&#10;EhQXF6OlpQW1tbWoq6tDbW0t9u7dg6eeehJNTc2IxUhRsAJ794NC9YOQW8H8ZZmmacI47LDDPNYG&#10;5Ac8UkqQAveDAhYSGLFbyQ/ybBi0Wl1aWooTTzwRxx9/PEpKSvQIyZ1reDiJjRs34qWXXsTatWvQ&#10;0dGh9k9byhbIIfJoMSORSKCgoAATJkxASUmJ6jgehocpQs6+ffuUNkqaFI+05NPnwvOIQY4++mgU&#10;FRXpkZvzXrVqFVpb21BePgbTp0+Hp+KtDg0NaUFSV1cHQ/t2+gs/hlqMyqjVeX6XVEc1lJWVYc6c&#10;OSguLqZIVBaZLGpra1XHSmPmjFkoKytDOBpRUzMK6NKwbx927N4Fx3URi9LmBrpIyKRUFKHx48ej&#10;pqYGpaWliEQiiIbpXHjDMLBr1y6sW7dO0Yg0qnQ6jZKSEhz7sY8hHo/rHUCxWAzx/EKtebJ2lkql&#10;0NnZiT179mDnzp3Yu3cvmpqatFbLOLNGKS/+3jQNjBlTjkmTJukgIK7ragE9MDCAiFq880TgcMkz&#10;ALB48RE45ZRT1IYP4iueficSCezZswePP/44nn76afT19aGiogLTpk3DxIkTEVXRw7q7u5FKpTB+&#10;/HgYavZC7WpiaGgYTU0t2Lx5M1pb25CXRzMIFmzM/9QnKFgy89HQ0BCWLl2KCRMmIBwOo6CgQGn9&#10;BjZs2ICVK1cilUph5syZGD9+PIqLi7UA6+vrw5tvvomOjg7k5+cLIUoDX0YEcjniiMMxcSItXhUW&#10;FsK2beTl5WHnzp144YUXAL1AFkNVVTUmTZqkNVXLInNDV1cXXn75VZgqtoSpfMAttYg4PDwMQ0X4&#10;mj59Okzl2cJ1tW1TeWgMoLCwSPO9lE18z3wQlFvvBwTz5wvs9XKoCVIGZqJQKKSM+J6OfsTC1FOL&#10;Ta4yzMfjcZSXlyMvLw+pVAodHXSkbiaTBq80staZyVCQEhbapGlma30ArdQbyjeVOxwtmpCG4Lp0&#10;Pg3vwWcm4Kmpo2xCqVRKdXSyr2ZUtHQux1WaX0S5uDBzMD4sbBiHlHJ+506XSCSUkLVgW6ZezSV8&#10;XHiu79Jiqh1eppo+OY4Dj22ianpPF9GX7cMsxB3HgZPJwFJ2YlcYxhyxUMLtw46j3Jkdx1HTe3+g&#10;8MTedDuwqh5WTuSczlODLecFocXx7MASGwdo4KSOy+1hCa3GVYM1tSMNAsnkMByl6Uaj5JLEgzDN&#10;NjrQ29ur68UCwFW+uowT05L5gesHAIbh20Ftba6gaawnfII9FeyacU2qYOfcByS9+V00GtXlcRmm&#10;2GVnK1OBLfxaHcfTq/V0+bS11QKcIWZ9rvJBNk0LjuOfVUZ1JPs1nd3k28uZHsxLnI8nFl25bahv&#10;Uz8hk1tueypf3v8vSLPBFTEUuWOyADEMqC12tFrI6bnxZSUdx0M6nYFpesouJAMdk1Gd3Xgsy0Iy&#10;mYSh3K0cffaMA1pIob371JC2sk+S8CUmS+uFj6BQdoXLi165FmfbGMJVimnMnR9CgEG1AXe6YLvR&#10;PZQQpWlTOBzW9KEFq+zRmxlTlm1aFqA2N2QcFUsTVE8pwD1h22TcuO24XobqNKFQCK7jIONQ4JFQ&#10;mBYDZZvJe0vYrmUdOC0PAFyOKxYW2a2H6c6/WcDJ/Pg3dWJP7TqCjikg8YE4aJDpz3gwH/BUlWnA&#10;7QV1Jr1lkb0/nU7DtkM67kJY0YNt78QnzNMmPM9RAVRYeGbUe+IrFmLMBxnlKWKIlXFPrRlwH/AH&#10;ABeG4dtsOT3hRsqMqQZQSUNuf8CAYVg6gAk9I/4h+vsmCxa0jK8rNq14YoDkthkeHlRaPB0BzbhJ&#10;YJ74IIHx49+yzENWkAaRZvxclxiIhR+/ywh3HGZwwIBt87k1NELye8MgbYCN6dwZbaUxpVVgC8KD&#10;OisUI9CobMJQ4cK4ozhOBq5LGiEzA9OPOg0JP/ZE4LK4fCjtm+vKTAfB3EQD/xszMKL7wo1oxPUl&#10;MACYeiuopDGXxWlDIerodEiebz+2LQspNUhI/P0ySOhz/SUN+J2hV3B9fjKybNuUnhnVHGEv9LUZ&#10;TyzO+P8p4AkCmqKn+FnWmWhFGirV0xekrNkyP3EaNnOYwjXN/57uZX2gZ1XMGzR4S5y4jrmA6wWQ&#10;due6NEuSfOkqYeQoZYNxM4X92FIaeiwWo1mCwssvB5AaH7UDCUOmFdOf68r8SW5RvHDHdSI6Ek2p&#10;DD9fLtOvGw+2pupjrtqmnMmwSxn1Ofn9aL8/CJC8I3kR7FIWSH9IgCEi4yBrikTveOTjinDjWdrH&#10;klacoZ2vfZsrNbK/uyJIIJkfCQOe5sgOCEA4PTuOr0lwR+OLGZyEiF8GdwJT7PZgAcHM5SoByb9l&#10;R+WLacMC2BfEsi5Q/q++1ifLDuLDF9db00nQSNaR3/P3Mh/+noWtYRg5d81wOll/iPzkey6LgfLy&#10;L6YD052n9BC8BbH7iAdiah+62BQkacTf8JSY243zNUWwYm4HHlQMwbeu8C6R9c1VL0+YPBgvT7nk&#10;8TvZBo7S0kNqhT+r/dRAwM+YTlSOXx4989uYn0vgPGWbcDpOS/j5kc9ccSoAfyO/l/zCv3lBkdPK&#10;8g8lOCQFqWwQFn5MYN5bzR0Ggrmp4Xxh43kU9Z0bhRmOy6AR3p9ap5RDO3cGZiTOjzVV1uoYaLsf&#10;9Go+d1zJyPSfOpql7HWcP3dWLosGAr8MpgO/5/SyTlxHookBgBZFqAzStjgvvvg7BmZYxomnkfId&#10;p2dBlVYLdSy0+B3nL+8ZR8fxAxYHOwSXx+9kezG9qA38i96TX6ujtDKeATBOEPZbM+Aex7+pXFfz&#10;FuPMGifzIuPE7zJqqm8LR3/G1VN2YuYBDgrC3zK9Jcg683vCnXkpe4Bn3Fm4S1qZAUHNgzX/pnQ8&#10;FZfC1cffUP2DeDTbBp5NO98EwrTn+gYv8JRYlcnfMS34nga23N8H7z9MOETdn3xhYYrpiaHsNuSu&#10;4muV3EGTKmYpf8eNwgwl7VlyGsPfQwtgFuKkafIUkTupobTQjFjI4JGWp8UQHYHLoLLNLOM74wel&#10;4SaTFGmJ8eD3lrAZSuHAzExMTkzredTx2GeP25EM/7kXeMgORXlwvdiEwrRk+x/nJ6fOyDF14zKk&#10;ps20ZY2HaSTByOq4lIbvkaVBEo2ofXNrRMwjXIYrtLWUCjDCU0pJF6r/yAGM33tCq5LtyG3Az5le&#10;PNCSj60/GHG+XJfgFVGHOxIOnl6ohKBDOBxGMpnUOHHejIccUKRtk9ObpqUFs2xvPj6E86L3vi3f&#10;pxnVzxN9iO2rtGbg9w0uX6aV9WeeYuCZHrXfhyebZHmMDz8zTTNbIz0QcrneM0HeT2BCMwMxkQEo&#10;OxM5IXP0cHpFDcUdwBOdjxs+I/aCs+3GUCMzl0GdksgSifjChe7JUM95+3n5WhJ3Dp7+Ec7UodhH&#10;k9Pwe86HmV0yOYNkPq4Ptwf/Jg2HmFIKHXpH+LEWZAitiDUuTzEyMzvnzW3A6bn8XEJO4sp48TuZ&#10;D/9mLYo7k0wLIbwyagUegl5+ByQBxnizTZrLYXoysGBg+gfx5fpxuzE+/I7rG/wGYnBhWnNeIRUD&#10;l8tmoWuKQZZxkZBOU1xdFqJcpvyWByr+nvPgdBDCWg5CjAcNFnR5HglAxyFtUob8Yzs7/aYrnabv&#10;SJN3EQpZAFxlSvJdnQzBq5KW/FzSMNc9LWhlC7APC2QbMGRppEEEg/e54GDSvBcIEk7+lgJHNohs&#10;NO6kkpGIwf3G5bSchpmUG5NtW9wh+Df/Z2Cm5A5E32bb13i6LPGk73ytlAUi2+lY4MsOIuvMTEbg&#10;6cUM/obSMvP7GroUYMhBO1pw8e+lcOLOYAi7nCf8MnMB5cn08juS7DBmYHbAzMp14XI5P87LUK5n&#10;phL2EIt83JENsVURYuYi25BB4sA4Sv5Iq3gAiUQCabWSz99wOsYTajYg6cW4ME18PiWPCT7SmN97&#10;SotMp9mm6Xdibg9uB24L+VvWR95zOgmeR14ulIRmctRfWJgSMF1Yc2UcmLf8dvLpyOWyKY7zkXlm&#10;g9/Gsux/NgTx4numQdaqvUwcvJfPP2igMrj8bJzkf9K2qCEdhzQWbiweycMq4g9UQ6fTFIgiFKIp&#10;k/wGgY5DIz1pc54yHdC00IOnXDGYCR0ng3Tadw1hYcJCwlFTbVrtz6YhdwBDLUiwsKVOQB2BNUlu&#10;FyMgwDwlRBztFpVtu6LO7Zs8IhFyyg/SlH/T5WtJUluWHVbSgGnE+DG+jLMsh7dSSgElQbYDd0xH&#10;TVFD6rx5TkdAnVjaoFOplDZZsKbOF02xqbOntVubP9Dwfy6bhQQPFLZto6SkhOIYKNz4DKjBwUHd&#10;Zjz4pNOO8oX01L73oDZM9LRDIWQU77LNnb5Pq+DX7M7lgKIjEI25DzNI2pMgo++Yj/iCalPZDpzO&#10;cagOuba0Mn1IILrKa2Wk9s/lh8P+JhBP2MslHsghsHgB8VAQpEH6Qsw237EgRaDTfRBAmpCnNKhs&#10;HJg5+Dc1iH8KpakEYEZFJS8qKoIpFhdc10VfX68OSCKnOtxBWBDSjpaYivFIu4gMw8DAwCCGhiho&#10;hKG0XMsykZcX07s3uNMxofv6+tTCDDTzMz5EZqpTSUkxolHa4ki+qrTqPDQ0pG16nL9l0b5tNjnY&#10;ajfR0NAQksmk3lllWqYKo0d1S6itmXIQkTSF6iSk9fjv4vG47myeWETp7e1FIpFAOBxGcXExzBzT&#10;TMabwNDTVH4uv+FOllQR7Dkfrm9hYaF+5n9PTM0aKNOWpqsmPA9IJhPo6elR5ZP9jYWuIaJXpdWi&#10;IrWNP6hC7RHneAmzZ8/GlClTYNs2hoeH0d7ejm3btmHr1q1oa2vD4OCgFvy8H56n0NyGoVAYefEo&#10;olFqQxbKruPCcYCurk54nofCwkJ9lAh9m1aDZXZ/NIRgym5Loqu0BzOdud/wN0STFAyDoosNDAwg&#10;rs6v4vem2hRi27YaBHwZUlhIu9b8MgwMDw8r/iecmF8ZV8ZdAt372jIHtvkwgHle3uO9ClIGmfH7&#10;C0y87FFIlueJjkTMwLYk2o9fWFiI4447DvPmzdNbBQ21ve/hhx9Gbe1euC6NuKlUSjMxM3IikcBp&#10;p52GefPmoriYtA5DOeu/9trreO2119HT0wPLsjA8PIzp06dhyZJjMHPmTM0wjprCOY6Dt99+GytX&#10;rkRbW7sWpKaeAgKuS6HvzjnnHB2IenBwEMlkEp2dnXj66aexZ88evYCUTqcxc+ZMLF68GJMmTaLO&#10;pxaE3n77bdTX1+PEE09EeXk5TJO0YNLeLXR2duKFF17A5s2b9RQr2Jb0zNeIS0pK8MlPfhLFxcUw&#10;lNZimiZ6e3vx2GOPYdu2bZgzZw4uueQSXS/OR6an9iJbNwKdhzs2/9+9ezd+9atfobu7G4lEAhMn&#10;TsSyZcswe/ZsFBUVaaFg2xbicdrCyW3InTSRSKC/fwDt7R3Ys2cP3nrrLTQ2NqK/vw+uii5vi5V3&#10;7vyMj6M8EwyDYqieeOKJKu7tkSguLtbCVsKWLVvwxBNP4O9//zs2bdoEy7IAmLDtEAzD04ulpkkx&#10;EhYvXoRTPv7vgNrm6rouwuEIenv6cPfdd6OjowMXXHABzjjjTCQStHNJmnCYxoYYrFg75HK4fWV6&#10;rivhR9+kUikMDg6SdmyH8dprr+HRRx9Vxz37fMJtSTSjASKjDpr8whe+gDlz5sBW2ngymcbjjz+O&#10;N998E11dXbptJJ8gwAv+73cvSIPtEuTxdwLEtx+QIMV7RG50ODhB6gR8Ax3HgeOk0dfXh0mTJuHq&#10;q6/GiSeeiJBaSbdtGwMDA7j66qvxxhsrkUrRNF/mA7GT6KabfoaTTjoB8Xie1uDy8vLw+9//Af/3&#10;f79HY2MjAKCvrw+nnPLvuPTSS3DsscfqFVQoQieTSaxfvx4/+9lN2LBhkxYi9N6CadJurcLCQlx7&#10;7bU4+eSTUVBQoEOsNTY24oYbbsBrr72GsNqJk0wmsXz5cnzmM5/B4YcfjuHhYc3oTz35JJ555hlc&#10;csklmD1njgqfBxgm7cDyANx222144IEH1MFvBlwZrBcGYIDCr6XSyM/Px8c+9jFcf911yMvL04Il&#10;nclgx44d+N73voeNGzfi7LPPxk033ZSlaXjMhPBgsp3ToyhSstNz2fw/nU7jzTffxJVXXomWlhak&#10;02mcfPLJ+Na3voX58+dnbYE0DEMHtWHh4IndMwAdD5JQ+9S3bduGhx/+I55++ikkk0m99TOp4hbw&#10;Nl0ASCaTelA+//zzMXv2bBQXFyMsYgQw3q7yeHDUbGTr1q3485//jAcffBD9/YNKyNMMylBCngaf&#10;/8DFF38eg0ODgJ5qW2hpbsWVV16JzZs349pr/wtf/erX0NVFgzfXl/mMaJBbG4Wii6SzIWYi3A4M&#10;3LcikRheffVV/PKXv8SGDRvgqqm8/JY8UOj45ng8jm984xv4+Mc/jjFj6FBHtq3++Mc/xuOPP46e&#10;nh49i2Itn8tn3LN/55YF7xbeL3nF+LEgzabguwBZ+X82SIbg6Qt1GhKE1dVjUVZWhtLScpSXl+sI&#10;M1AEzWQyGB4e1v6jySRFJOLvq6oqUV5ejvz8QpSVlaGsrAwFBUUIh8P6qFpDOeGHw2GUlJQgFouj&#10;uLgEJSUlKCkpRVFRCcaMGaMOJ/PP1DGUSYBWR32bY0SFgcvPL8SYMWNQXl6OoqIirTVllCsJ22uL&#10;i0uQl5ePkpISlJWVY8yYShQVFaG1tRVPPvkkkokEiktKUKzseWXlRIuxY8eiqKhId3wu33VdOMpe&#10;5zgukukUYnkxzJwxQ0f4KS8vx5iKChQXF6O3txd9fX3wPA/5+YRHSUkZiotLiA7FJSguKkFxUTEK&#10;C4tQWFSEoqIiFBQUoLCwUF98X1RUpKexhjqgjvErKirCtGnTMGbMGJ2+uLgYxcXFyM/PR0FBAeJx&#10;OukgGo0iPz9fBwMpKipCdXU1pk6diuOOOw5f+cpXcMkllyA/Px/Dw8M6vietrhN/9Pf3o6ysDKef&#10;fjouu+wyFSikBnl5ebpDkuC2tFsQlI28qIiOurnkkkvwta99DdXV1VrAZpQ5KZPJ6LThcB5KistQ&#10;UlyG8rIKlJaMQXFxMUIq1gQ5ptsoLS1V9CK6cf2Li4tRWFiI/Px85OfnZ9GS6cvvioqKUFRUrN8X&#10;FBToi/IsRVlZOfLz8zFr1iwsXbpUD+o8WHAfscQutvLycpx22mmYNGmSLs+2bXR2dmLXrl3o7OwE&#10;hLY8GnyYMuXdQpYgZeZ4v6T2+w1BAsvRV16kmToIhcnW47q+IZxXWnl05m/Syomev6d3NNXKZGjq&#10;z88TiYQ+ekOWR+89vfBFQpLyLSsrw9ix1YhGo9qUQJe/sDE8PIREchjpTBqel0Emk0Ymk0Y6nVJ7&#10;3tNIO2l4oH3+icQwEgk6uyfjpOG4GQAuHNdBR3sHHn30UaxcuRLdXV1wHQfJRAKuKq+0tBSlpaVI&#10;88YAh75zHApIwgI2lU4hLy8PU6dO1c8ymQwcZbvdvn27Ph6Y37ku1T2TSRMNvAxS6RTSGaKF4/gL&#10;N3wx7bldMpmMjorFz3jKnkqldHtRPmRKYYFmqGkjTaX9vd2O4yjbcR6OOupofPazn8Ppp5+h8yTc&#10;aUBOpVLIz8/H0qVL8alPfQpHHnkkIpEI0mmabdhqX/2ePXvw9ttb0NjYgIwK40cDQAKmaWLWrFn4&#10;9Kc/jbPOOgvl5eUYGKBpM9WJVucpqA7gehk4bhquR5qa67mCZsR7jCPzs6SbfCZpyjzKv5k3vSyT&#10;AM0iuP14ql5ZWYlFixbpd2kRxIbAw+DgEAoKCnDUUUehuroapohpkUol8cYbb2D79u0YGhrSWjyb&#10;v4LaMA5h+bM/GFGLQ6ESXo4thPR8dEEvNVPHceCqvdIemGkpjavsQBT6LtsFxtQ2PGY+2tYZnHrI&#10;zq/L053Dtx/5TGoiHI5g+vQZKC8vx9AQacFUDneADIYTQ8hk0rBssps6bgau58D1yGSRcdJwnDRc&#10;Nw0XDpKpBJLpBDjSuWkCHhwYJp0B39zcjOeeew719fUw7RAMGMgoO3J1dTUqKiq0Bp5xMnAyfgdk&#10;geI6rjqobhJs4Urkui7SmQxqa2uRSNCgwvY9vjyXpvHBTs4rvK6YCvs0p7IzmYwWmK7w7c2I/fps&#10;I2XB3NrajIaGfWhsbERDQwOamprR19cvVropHxLwDqZOnYbLL/8Spk+fDlsd25JIJOAoG/nixYux&#10;YsUKLF58lBYgjGN7ezteeukl/OEPf8C9996Lhx9+GG+99Ra6urpgiCAkyWQSlZWVuPTSS3HEEUeo&#10;xSZFH7jUlso7wlX2Vtd1ATgwDA/J5LDmESj7P9OQ+ZDxkvzMfMx0kzROqviyfBptY2MjGhvr0dfX&#10;B0tsLjFUfN0pU6agpqYGrgj8AmXPTafTGBjox9ixY3HmmWfCEQObYVhIpVJ44YUX0NHRAVtFnOK2&#10;CALXIfj7/QTuw+83jBCkhxIcLGGZQdQd/XU9OBkPBqjj83uaiplwVHQkvqiDUedlIOaj364O0kBl&#10;ucqVijqF9J/0y2KhwDbRGTNmYNy4cbpjGMpYPzxMq+g8rXQdl2yKapU1kyb/Qcdx4WQ8coNxlYBy&#10;SLPhDmXAREgcnvbqq69i69atcNIpWCpItOd5qKqqQnV1tTZtOELTYSY3TRO2ZSMei6O0tBQQ9mPT&#10;stDX24uGhgYkEgm1sOC7NFmWRd4Cqo6Dg4Po6elBW1sbWlvb0N7ejrY2+s9Xa2srWlooIHVzczM6&#10;Ojo07XlQ8sT+dUevNnvYu3cvfvWrO/DDH/4QP/nJT/Dzn9+MX/3qV/j73/+Obdu2oa+vTwsVU7kT&#10;GYaBqVOn4pxzzkFJSQmSaucWtZmJk046CYcddhjSaT9sXTgcRUNDA+655x5ccskl+J//+R/ceeed&#10;+P73v4+vf/3r+Nvf/oaenh5tB2Wb4owZM7Bs2XGYMWOGmtEkkUxmlH8pssC2QgDIZjswMIBkMomu&#10;ri60tDShvb0DTU1NSvjR1dLSgp4ein2KwM4+13UxODiI1tZWNDRQsOk9e/Zg06ZNeOWVV/Dwww/j&#10;lltuwfe+93089dRTKho+u9oRHxQVFeHMM8/UsylPzeD4P2CgpmYilixZohcvqd3TaGhowLPPPotk&#10;MoVYLJYlQLnf7q9vf1RAC9KgpGamOxhgJh/tygX8jkfP7MvUVzC9zJMFGgMLNdJoDdAujJGrgywg&#10;5TNXbFf0svzy/Eamsug9Cy5HRZPijg0h9Flouy5pEHPnzsWUKVNgiF1MlCetqGfSLtIpB64DNQBY&#10;yGRc2r3lAhklTA3QmUfDQ0mkkhkAlnpGeJqWBTsUguO6qN27F3tqa9HV0w0XLjy1A6W0tBjV1VWI&#10;x2PIZChWque4gAc4aaWdpjPIi8VQWVWJispKWCGTjuIFkEql0dnZhYaGJiSVW5jnOYDhwjA9uF4G&#10;rpeBZQHpVBL/e8utuPCTF+DMM87E+eeejxUrVmDFihU499xzsWLFCpx99tk477zz8KlPfQrnn38+&#10;PvOZz+CWW25BIkFTZB6UDLFhgsFxXNTXN+DJJ5/Cn//8KP7yl8fw0EN/xH333YvrrvsRLrvsC7ju&#10;uh+hrq4WhuHBssj9CXARiYRw4on/hsrKaqTTDlKpNBzHQ3k5BYceM2aM5iFq9xRefPFF3Hvvvejs&#10;7EQ6nUYikcDw8BC279iK//c/1+PFl55HT283TItmCKxxHn30kTjqqCORyShe8UAxQDPUcAa3owLP&#10;BYaHaJD/9a9/jVNPPRXnn78C5523Aueefz5WnHc+lq84F+effwGuuea/sG9foz5rzHE8vfPvgQce&#10;xMc/firOPfd8rFhxHj796c/gsssux1VXfQM/vu563P/b3+HBhx7C008/jbq6WsJF9Q3XdZGfn68X&#10;QDNqwIXi70QigalTp+KIIxYhHi/QfciyQmhra8cLL7yEjo4OGIa/k89VcUy5r+0fTHXlliPvBqQM&#10;eTcQlEM4FDTS0Qn57ipKQlQ+GVlFKSC5fBak/IzvOS/Z6PxbfkMwsi4yz6qqKkydOhUVFRVwRSQc&#10;bpDsPE0YoEPHeGBw1cmfnjqlMbt8WhkHAFM5cjuOg0Qihd27d2Pfvn36XCUAKCgoQHV1FSoqKkjT&#10;ZlsvT+0zJEwLC4tQVVVFJw9YJqAYKJVKorW1Hd3d3eJoYNoYYYhBxACtUtfV1WHjxk3YuGETVq9e&#10;jdWrV+Ott97CW2+9hbVr12LdunVYtWoVXn/9dbzxxhtYt24damtrs+graSkZ2fM8DA4Ooru7B93d&#10;3ejq6kJPTw9aWpqxc+dOrF27Fn/729+UK1G7FsTcDyZMmICqqiqlcdG0v6ZmEiorK7WN1VUr1hs2&#10;bMBLL72Eurp9WvOz7RAs20JCRc6/5557sH37NpgGeViQLTSDKVMmY9q0abo+hkGDo08/EhhcZU9H&#10;YPLQ2NiM9es3Yv36jVi3bgM2rN+ATRs2YtPGTVi3bh3efvttDA6qs+6Fy1k6ncbevXXYvn07Nm7c&#10;iE2bNmPr1m3YtWs36urq0dzSgu6eHgwNDmPVqlV49NFHNW1p8KAFuLlz56Kqqipr6p9MJtHX14f5&#10;8+djyZIlqg5+P2lqasbf//53pJXHjMSNB8WgkvNRhZFSRoFk4PcKHy6hDC2UuU7U2KMLUXlJkPXI&#10;VSdK7n/D+bJQMU0bM2bMwJw5dNJjrrJ4tCfw8abLf8MMmQVcvgjXZ5rA7t27sWvXLq2he54Hywqh&#10;uro666x1Tyy0Qa2Ys/O5ZVswxT7+RIJOsxwaGlJ7sj0tBDSeCj3ezcgHC9rKd5OvkDqkjkwnNDW1&#10;xBZDBGgVBE/NEFjLYRxpBxvZUWtra/GnP/0Jr7/+hlr0COlZSTweR0VFJfLz87UtlAcPWYZpWli7&#10;di02b96snxOOHp3nroJfv/jii1i3bh0SyYEsQcGr5sFv/TqNrBtU2bZtIhIJIRy2EQpZCIXDsEI2&#10;oILqEG38duRyU2phE+pguvz8uF7RLyqmlfuCggLEYlHU1tbi6aefRnu7P9jQbIl8aI8++mhUVlYK&#10;00QSeXl5OPzwwzF//nwVfJp8V5PJJDZv3ozVq1cLWzbN8ijf91fGfNgwqiB9v2FEp/+nwWiNNVKI&#10;yXu6gt8QUF1GClXKZ5SPFEyfPh1HHrl4hD8eg29S8IG0Et85PvgNgkwpHK5t20Z9fT327NkDgDoH&#10;d6yKigrMmDFD270Y+NuhoWFUVFRg6tSp5Fuqa21icHAQO3ZsR1JF3PI8WoG2LAueOu7Xcz31m87f&#10;IXsa5S+FJdfHEEFMMELj9iHIS54SpJzWUU70LKgNw0Am46K5uRn/+Mc/1BEh7ExOdujiYjpjiweV&#10;WMw/IdVQwtnzXLS0tKC7u1v5/tLCl+M4yGQc2oJrWEgkMli5ciXWrVtH9PDIh5YXeCRYypaNAP/J&#10;coNaG71XdAkcFx4ENolAlMVXRJ2sGgqHYYdsJIaT2LNnN954gwYbGhgJH9d1cdZZZ2XZeB3HwWGH&#10;HYYFCxYgLy9f0SED07SxbdtWvPrqq+jt7UU0GtU8DIU/C/9sxeGjCyMEqWzIDxLejzJ8Bj9wXobQ&#10;0iRI5pUXNbCX8zvSLnNP7yX9eOrH9tRUKoGKikosWLBAux5xR+F8pA0KI4Q0Ab/n+jOo7keVFdPr&#10;3t5eNDc36wUXwtFBcXExFi5cqA5O87cLcocAyBwxfvx4LeCpDA+dnV20iOU46nwegxbJVP2589PW&#10;VNZk/Z00/IxxlPXk71nAMMj6Btsko/yAPT3th3afMk3S5mzbRm9vrxbo9J1ve2V8Iip0HU9HM8rf&#10;01A723j/fljFcbAsC5EInTjqeR4iEQvPPfccflALkQAANe5JREFU/va3v6Grq0v72q5btw5btmwB&#10;VD25PG5bI8DLwfoyrZh+PBgxrXgAkvSUAozz4HwNpqPnIRaLoaioAL29ffj973+P7u5unZerVuuP&#10;PfZY1NTUaNpkMhmceuppmDFjBthxPqaOwn7rrbewcuVKrYFbaoZgK7cxT2w1/VeAD7UWkmk+ePAN&#10;xMRjI7VBybj7A9kBuEPkAmZg26ZOFgqFEI/HMWXKFCxYsAARFVRYCuOgRmqICEgSPBU0hRlR4s6d&#10;jL8bHBxER0eHWk328SVncNr+Soe9pbWwg1qtraioQFFRkV9XAOl0Cq2tLdixY4eayvnC0DAMWCZp&#10;ZgbIhSuTzg4wwgs0rBGaQkvm32nh1xsEIyBwXLUyzYKPvssehHgwKyuj8+Wh6h8KqY0O2muB3Lha&#10;WlowOEg7jVhoACamTZuG6mpamEqqnVA0+JBt2bZtwDPR1zuAB/7wEM468xx86lOfwfnnfxJXX301&#10;nnvuOdi2P7WVGqkUgPxe1pN/ex5p+QCNm1B1kUIpO222IJXv+ZkBE4Zpo79/EK+99gaam1tVeDwP&#10;oZCFcJhoe8wxR2Hx4iOQSAwhHLaxZMnRqKmZJGz4QG9vL7ZseRu1tbW6TXgGZihPhtHaVUKuNIcq&#10;fKiCFDmY5d1AsAFGA25IuoJvs4HTEadm42ipaEJSAAZxME0TPT092Lx5M9atW5OlBVVWVuKEE05Q&#10;gSCyhQI7SjOw0MhFI9nxDKVhQNnp6GA10rSSSdo229fXB1eseOfn52PSpEkoKyvTjC6PKCksLEJl&#10;ZSUKiwrhKY3Dsm0MDg6isbFJ29I4KDALVMd1tPuPaVowzOwOTM/p3tUHz/mDBddXXrLtctEio93P&#10;uH0oHQlmF47jIRqNYt68eSgoKADY/KC08K6uLgwNDSESIYFUV1c3YhoOAEuWLMExxxwD2zZ1dCQo&#10;zwFPbEv1PA/Nzc1488038fprr+O1117D5s2b0dXVA1MNdJ7YCILATINB0oBBcpqh0rB2zMDpfT72&#10;bc88eBlCw7VsipcbCoXQ3d2NJ554Qh0NrkwTyl569NFH4+ijj4ZlWVi0aBHGjq0GFO5c1po1a7B1&#10;61YMDw/DEnEPuI1Cyma6v/7zUYMPXZAy5OocHxwcXKON1rjMiF7W1D4bf8Mg15CNGzfij3/8I7q6&#10;uuAoe1VJSQmWLFmCkpISHS2dO0smk9suOBKyV64JSPCbpqVD//F0r6+vDy0tLbpTeJ6HUCiCqqoq&#10;jBs3TgdDISDhUlxchLKyMkTCMbWQQX65HR0d2LuXHPFJkLpaQ7bVoXi0IUJpOsomysKGBUY6nc7S&#10;6vie3weFgbzkewYWSIZYFfY8Okk2HA5h7tw5OOqoo1BcXKw1SMdx0N/fj6amZgwMDGjNrqmpCa2t&#10;LXCclD7IzXHTqK4eh9NOOw3Lly9HRUW5Kpfq79eN2oG0zbDWHkOhEGyb6EF0yrZhjqaBSzpoASjo&#10;YKjjnnN9w8JTfm+K2QPlR/9t20YkEoFt23jkkUewY8cOQOFFtPUwc+ZMzJ07F+Xl5Vi2bJkalABX&#10;HG3+j3/8A9u2bdN58cBG6YhfGAfG68OA97PcQ0aQfrAwkjklBJlXdlb6n01wYkZfU6QrKwmgIva3&#10;tbXhiSeeQG1trfK3JDvS5MmTMWXKFESjUWTUQonneXDUSZFZOYnMOR0CeIJEKIBsuyR1EBPd3d3Y&#10;uXNnVj5QUf9ramoQFjFUSZCmUVk5Rjvi0zf0v6GhATt27BB4UZmyo5qmqdyxSODn5eUhHs9DOBxW&#10;v+mc+Hg8jqKiIpSXl+v94uUqHkA0GtVl604/om2yTRwQO888dVSxZRmYNWsmVqw4F3PmzEE4HIWn&#10;BpR0Oo0NGzagqakRKRWm0FP77Ldu24rmliaYpg0YvOkijWOPPRbf/e53ceaZZyp3tjHIy6OFKlNp&#10;wCQ8Te3SBCHUPGHHlbgH+ZCB6yzrb5jkiuap96zlIZCPpBc/1/noVAQ8+ESjUWzevBlvv70FicSg&#10;qhNvLrExbdo0HHXUUTj66KO1IOX+0NHRgZdffhmNjY3kMifahYUq83uw3T4MYNq8V/hwa/FPAtYW&#10;3gtIhpSCdTShBjWSDw8Po62tDatWrdIGfNd1EY1G8YlPfAIlJaVIJBL6G1/DHSlACYTgDJTJS0FQ&#10;6U2x9bW7uxvbt28P5O0hHo9jwYIFKtalP7XMZDKYNGkSKiooig8LAMBFQ0MDdu/erXE1lVbjeUAm&#10;7cIyybGcNFOK6zpz5kwcc8wSHH/88TjuuONwwgknaMf7T3/60/jUpz6Fz3/+8/jqV7+KK6+8EitW&#10;rMCsWbN0/biuWcJEvbMsSwc5YaA97/Ruzpw5uPDCC3HxxRcjFAqpM+Epz+7ubtxxxx3Yt69BDyaW&#10;ZcBzPbzwwgtYs2YNDRSGgXCIFpk8jzSz22+/HXfccQcuvfRSzJ49G2EVmcsVmzNYS3PVTjgWIiSU&#10;qD6clhe0guDlMHVwHiz8cmmeyGF3ZeFliSm+adBlieNRCgoK8OKLL+GFF17UcWzJPOVi3rx5+Na3&#10;voWTTjpJ19myLAwMDGj3KS6X+YPrYQaOq2F+/KiDyQzJFZL33FGC17uFYAcIwrvNf3+4EVP5dZId&#10;kb811FSQv+dn/E0wb9smhpPPuVNI2hlKU3AcB88//7za4UFpwuEwDj/8cIwbN1ZPh03TpAAlwpWF&#10;mZSZ0dBeBCYMw4JlkY2O3lGduINQ3U0tILq6upBQ++IpLdn4pk6dilAopLah0oq9ZVmYNGkSSktp&#10;cYY7+8DgAPbu3Yv6enJIN8RRy6EQH1xmwIOrO6ht27joogtx44034vbbb8ett96Kn//85/j+97+P&#10;a6+9Ft/5zndwzTXX4Oqrr8YVV1yBr371q7joooswb948bYNkejLdIQYXy7IwefJkTJo0CRMnTsBR&#10;Ry3GueeuwFe+8hX88Ic/xE033YRLL70URUVFui62HUJ7ezseeeQRrFr1Bvr6usWR1Q7CkTBWr16N&#10;xx9/HNu2b4Zl0tSZ62qrAOCLFy/G1772Ndx999249957cckll2Dq1CkwTfK1ZfcwnvpyfSTuvNgU&#10;5DP6jvhCCh7iTcAUAwsLUQbJC/ybBwEug3ncUtt5uRzGc+XKlVi1ahWgcLOUNlleXo5FixYhrLwX&#10;2K4+NDSEP/7xj2hvb0dYhRnk/sBlMXB7HgrwbvFgWnqe96+lkXJjBRttpBYnXu0HRiMwMRwxrs+Y&#10;2cIZinFjsRgMw8Cbb76JXbt2IZGgcG22Tc75CxYsQGVlpc5neJhWsyUEO5ffEfxp42hAR6VQQI7m&#10;5mb09PRoJub/Y8aMQWFhIWybOquhglVUVVUhPz8OCqBBnba3pxeNjY3o7u7Rz6Bp5bOT53k6mpRp&#10;mqiuHo8pU6Zg2rRpmDZtGqZOnYqJEydiwoQJGD9+PMaOHYuxY8eiuroapaWlKCoqgqNPfCWQ5TG4&#10;arvhzJkzce211+Lmm2/Gf//3f+OrX70SX/rSl3DRRRdh6dKlqKio0oNlKBRCfX0d/vSnP+Hee+9F&#10;V1cXoGIbmKalo9AnEsP4xz/+gTvuuAM7d20DAFgWn6lFMVNjsTxUVlZj4cKFOOOMM/DVr34VP/nJ&#10;Dfj2t6/Bsccuhed5SKXSI3hODpbBOjJ4gRV3/m8YKmasaH35nQROz7993sl+Tnn63/Ci08aNG7B1&#10;6xYYIji3bdva7MI4ptNp1NfXY+PGjUgmk9rWLPlDlscwGt4fNfjIC1Lu+HzJEZjfSxsppd+/LYnB&#10;C+zHZyAG8ZlSMieDp0bwsDoXqa2tHatWrUJtbS1Y6NKi08cwc+ZMGIrJBwYG9Ap/sGxO49/TFQRK&#10;YujLsihMXGtrKzo6OrQAZRw5zihrz5ZloaSkRO/ukVpRXd1eNDZQQGvZMUjA+JsMNC6KFrTrhcKw&#10;8RQ3laI9/ryam1IhDqG0GzoWhIDbNUgTfjdmzBicfPLJWLHiXHziE6fh6KOXYNasOaipqVGO9n6U&#10;KYBW5Z999lls3LhZ84TPP3TFYnloaGjEI488gvvuvQ+PPfYY9uzZhWQyqRb0bLiug1SKImjl5xdg&#10;zpx5OPvss3HFFV/BlVd+BRdccAFmzpwBW7lQBfnVy+GUznUkutEVTMNc7QnelbTh7yQE00jmIRt3&#10;tlYaCoWwbdt2/PWvf1V4+zOjjApe43keTJNOXZDRr3i2EsRN/s/C5SMO+xWkH4WK5mqY/eHtpxs9&#10;zWjA+TKzSWaVApyfM0MCQDQawcsvv4T169frrXyO4+Doo4/CggULEYnEAJhZgpTzsgLHHTPsv87U&#10;MdgE4LokpBsbG5FRO3KgVpLHjBlDq/MqarlhGBg3bhzGjh2LaJSCGHMH2rJlCxqbWJBK+14IsRg5&#10;XLuuB3gGbMuGpWJTkhAjvDzlcsT4e2IjAk99DWUyYPoaOQZJ+dtTrkTJZAKZTAqe5yCZHB4xhWSB&#10;ZNs28vLyEA77J6OSsGCBasC2QsiL5aOrswd33HEXvvvd7+J3v/sdVq5cidraPTqkHbeP42QwNDSA&#10;TCaFsrJSfPKTF+DnP78J//Efn8eMGTMQUWdrQdlDkbUi7isFErwcQpTSjAgqMQIk7YLAPUDzkEGh&#10;F3labxgGYjGKdEV2z46swxCDA1trayuef/55pNQ5TlKQBtP+K8J+Bem/Ihh6tMzWSDHKKE6rztnM&#10;yIIUAWblZwzcAXjP99at27B9+3YMDtJKqOu6qKmpwbx58zBu3DiYKpqOnNq7ykaaixGDgiUI/A05&#10;VtNUfseOHWr7nx9mrbCwEOPGjUNJSQmgypw0aZK2KVpq26fnedi3b586q4pCEco6M+ksy9JBqQ1B&#10;V3I5yvaTdZRNloWIqxZqhoaG9GAFQV9J92Bb0blUhD9pjSToeb95KBRCOBxGJpPCggULcMEFF2Da&#10;tGm641Ob+LFYqX5kzzYMAy0tLbj99tvxpS99Cd/97nfx+OOPo7u7W6UlgRhS/rjpdBqpVAKlpaX4&#10;yle+gh/84AdYvHgxHIcGDdLEsyPFB+sTrKNsa/aSOBDk4huQGAZkTAYxqJlqpxS5btHW2ldfeUWd&#10;IkD053bg7/ft24fVq1frY0SYN6UQDeIRrO9HGQ4oSEcjwqEEQdyCDOgFVu2JCfxvstP60yk1cdLv&#10;GJgewTxHe8Ydk/an78D27duz0s6ZQ/6NngqOzM+5HCk8+D/9Hq1dRmrEngckEils2eJHCWLtw1ZH&#10;C9OeaFrJX7x4MQoLCwE1jfNcD/39fWhtbdNHi7BgY7xCIRtQ5yPZtg1TCeBkMonbbrsNV1/9n7jm&#10;mmvwve99D//93/+N7373u/j+97+P6667DjfccANuvPFGXH/99fjBD36Au+++Gxs2bABE++aiOwB4&#10;6hTZVIpOvOzu7kZnZyc6OzvR0dGBgcEBOG4amQydlgDDQzyeh+OPPx7XX389pk6dqqbetCodjYbV&#10;8cFRcn0C205pq2RLSwuee+45XHfddbj44otx3333obm5GeFwFJbYUeaJYConn3wyli9fjnnz5sBS&#10;Jh/DoODIvCDFtJT1k/1Ptj/4+Sh8jBz9AjnSQKVjdy02AxmGobe99vf3Y9Vbb6C/nzYoGCbgeTRb&#10;MAwD7e1t2Lx5M9ra2lQ8Uz4C22+3IOTC46MMZrDhPoog8Zf1yVUvEi4j7ajyOljgtJLZ+Z7/SwFr&#10;miZ27dqF1atXI62O/AWAyZMn45hjjkE0GtXBIDh/TiPz53e0WpotZPgdXyxMbXVUc13dPgypQ9Zk&#10;fceOHYuCggJ4Hu14mj17NmKxmJ7OOY6D7u4eNDU1qj37ftBiqMhOoRBNV9lLghAjx/uNGzfi73//&#10;Ox566CH8/ve/xwMPPIAHH3wQDz30EB544AH83//9H+6//37cf//9+O1vf6u9HGR7BDsk03dwcAh/&#10;/etfcO21/4VvfvOb+K//+i/tDXDttdfiv77zHdx3371o72iDB9qB5bouiouKcdxxxyk3tBKkVbBi&#10;13XVmVxUD8dx9O4tto0PDAxg586deOWVV3DPPffguuuuw91334ndu3cDymTCwsTzPMRicZxxxhn4&#10;xCc+AWgbI9WHBW+wfgxBvsri0dyfaAjyzWhgKCHuOHSaLdeZ+CaFrdu2IpFkNz1aSPSU3bS+vh47&#10;d+7UPE3lvXcF7L18+0GC7DcMWiMNvvgogST4/hqP3/G5PhD1ZuKMJJI3whRFnY0eyqkLdwy+t4Rt&#10;01TBMOrr67F27To1vSYBVVFRgQULFmD69OkwRNBnTwhSLkcClZN9D0Djy3WxlasOAHR2dqC3t0/Z&#10;Ef2KjRs3DsXFxbBtExUVFaipqdHBOwwlTFpbW9HW3o5UKgNTnUvvad9AOiGTO5DLgwyog6bTafT2&#10;9qC1tVUfBbJv3z7s27cPtbW12LVrF3bv3o26ujrU19frRTGuB4ORQyNNJBJ49dVXcd999+E3v/kt&#10;7rvvN7j//t/hN7/5LX796/tx55334IEHH8TOnbuoPqBZguu5yMvL08dWs4mBF8Ay6oyiZDKpThJI&#10;q4j2NIhEo+TYv2HDBvzud7/DLbfcgvvuuw9r1qzB8PAwbNtfuc5kUpg6dTqWLVumA39w23I9GYL1&#10;Y37Kav8gU44Cwe/4N/33n/uzHjmTokHUdV10dnTqAZ5nWAwdHR1obW2FqUwCzBcS7yzc/wXhgFP7&#10;jwqM1mDU4LlW9rMFTvC/f2Wn8d/7e4uDF6fhTuSqoMCRSAS9vb3YtWsn6uvrkUql9AheU1ODk08+&#10;OTtAyEENECOfcR0lsB2wp6cXHR3tSCSGNX6e52Hs2LEoKSlBYWGhjgzP+/U9JfB37dqN/v5+LkVP&#10;AUfU3aWFELqnTmlZfrSicDisfRD5MpRw4m2FvOAh20KCfOYplyZ24YrHYygoiKOgII5oJAwYQGdH&#10;JzZs2ADHcfQxLkyjSZMmIT8/H54OpExeCmEV1KW6ulpp7IUwDFvtXHK17Twcpl1Fu3fvxi233ILb&#10;brtNRXkauZd8ypQpOPHEE1XErexV+2yBmv1d8D8FKMyGIH8Ey5b/g5enBLutDgKkNvEX4SRulK/f&#10;3sPDwxgc5OOmeVHU73MMwft/JfiXEqQ8ku6vwSgdv88WjgcLshNnl5PNNMyEttrJwUEhGhoa8Pjj&#10;j2eVWVFRgVNPPRXV1dV6ysx5IFAmA6XJeqSfc6cw1YKLo1bAu7o60dLSilQqDdMklxzDMFBdXY2q&#10;qipUVIzB2LFjEQ6Tk7hh0Op7Ju1i1co3MdA/pKfwXHdHObjHYnkAPJiWCcsKAZ6hBxxLOXPTlJHo&#10;whqg7IBpdQ4WRJsE683A5XtC+2Fg00NePA/RSBgd7Z1488034TgODMgoUZ5uF89T9mDPQzhsY/78&#10;ufjUpy7Cj3/8Y/zyl7/E8uXLMWZMuaqDg3Sa7J88wwmFyMf0z3/+Mx599FHU1dUhFCKtHgBcN4PS&#10;0lIsXrwYlmUhlco+2I+B6uHXLQj6veDBYP1z8UsQDDUQ8EXf0OImT9NpJpOdt2XSYi0/Gx4eRjKZ&#10;hK1C5FH67IVC+X3w/l8B9M6m0SrGDXKgRjkYeD/yko3D956YJjnKrYaZgRgEcD0KCWbbNqLRmEpP&#10;jOO6GXieo4+hNQwPhsE2SCrPti3AoN/JZFKP2pZlwLIMhEKk8ck6GmonDtvLSMsJob+/F2vXrtZb&#10;RgEPoZCN6dOnYvnyczBuXDUcJ63xs23aL28YnsaVXKhomyFG7BTxcfACi06u62LXrl3o7iYfTcOw&#10;YBgWysrGYPLkKVi06EgsW3Y8IpE8FYzDALllDaGujiLis3aJLCHmayo0PpsqbxOeB6TTPn7UJoSX&#10;GzjrKtiuGbXLitOSbZEGTP7OVi5TMFxYFk0vyfRAHToSiSKVymBvbR36epVGbaj0Ng1w0WgUpmnA&#10;cVwUFRXhkksuwQ9++H18/etfxemnnYolS47GsccuQWFhvtodZuqzkSimqe91kEwl8eJLL+D1N14F&#10;1LTZdR2YpoX8fDo3ns5Uyh4seYBhHudvPXEGGdPXMlTgEtGVJO0krYOCmssxYMBzXcpDtR0LQOZl&#10;ojFp/Pp75b7HeLP5A2oBk+vF7RysE7/z+fXDhyA+ufDm+2BafNQ1Uk8ICXbyZsEFrd0QIxjqTCPH&#10;cRCLxUgwggSmJ7Z0ytiaclGKmI8YJ5UmR3JOhxwMKxuC31lqp1Mmk8G2bduwZ88e5YBOZRUWFuKw&#10;wxaivLxc4UQH6/lCXw5A2YORbHSJi8SD3+/atRutrW1A1h56YPbsOTj++BMwezatLHM+qVQKbW1t&#10;2LevQbnAUBks4DzV8Xi3CwtHypaEE5XhL7wF6SVBMmlIbRJAzqAf3Db+whBHMuK2ISdzC54HDA0l&#10;MDRExxtD0YaFRDweRzgcAUABVk4//XQcddSRGDt2HIpLixDLi2LhwgVqg4KnN3WQRmmBTR10D7z9&#10;9hZs3fo2AMC0yC4PHeLQRjqtTmMVXg88ODEwjSSPMQ0BxQLKI4XpClUvpo+kk+SPrDwU6EdKqKqb&#10;EXgEgWc8EG1njLJZZLQ8DjV4p3jm5uRDGGQFczEJC1LHcdDb26s0AQqqwUxTUVGhoy45jj+14rxc&#10;FVSENBt2SeER2EMiMYxEIqEZTAqGIH4QU0hT2d0sy0JXVxfWrFmjtif6+BcXF2dtv/PzPbDZgoF3&#10;qBDefk+x1FStrq4OLS0t+jmnmT17NpYuXYqqqkpdjmnSsSK1tbVob2+Ho49AZg8I392HNUMWpPyc&#10;0/FgkItGuUDS1xMR1TlfAg/wWDPPFh6mEKieBziOi2SShJ0hAnvbtq3PLYLCt7i4BIZhIuMkkU6n&#10;4LoOxk+YoA7EAxzHXxAkoUMDH3+fTCb1oXaum8kSvISPm4UvQ5AeUrujK+u1lne5gPMK/h8NBKsA&#10;UMJQ0VDyNv3z83LV0eDZ9fHb493Au/3uwwJTdrRDAbKZZuTFaaA6rqume2znghIYjuOgsbFBMboJ&#10;dmAOhUKYPXs2iouLdTxI7qAA+fVlMmTLisfj+jlrCxknie7uHvT398MQnVVqZwz8nDssv6N9yBZe&#10;fvklNDc3A6qDsb2SwRBahh3YLcL552I4fuaJBS9L2UxjsRgaGxvR3Nyc5bPqeR7GjRuHmTNn6tBo&#10;/K6vrw9btmzRUehZYHL+UPiz+xDjSFo8aXy2CDbC3+a652dcBxbcMj/+rQW1Zfl2OxjqkD76hutu&#10;GJRXOk11Jhyp7FAopAQphcJLpZI63qptkb06FAohP56POXPmYNy4cXoq63ke0mly+LdtGngN0OLh&#10;pJpJAIB0OgNXzXqSySQSiYTQPn0aslbHzwnH7AFUtr+85zz014KO8psgyOeG0iL99FxOkM982kG1&#10;PQ0QnF92WQfCIQgHm+5QAhM5mPrDgoMhIKcxVGdiAcFaH3dcqONgk0llawQdzua6LqZPn46ysjKY&#10;JsUG9ZRA4O9jsRgmTJiAkpISLaw9z4NtW2hqbEbDvgb09/fDVAEcLLUvWaY1hH2I37MgpHsba9eu&#10;Q0NDAxyH7ICWOn2RhTt3tmDbSMbMRTMqgxaaWAjJPLq7u1FbW4vm5madhy9cyP3KEDbIrq4urF27&#10;NkvQG0JIsfbO3zNd+Bl1Mqo3lMBgOnFe8lt5MR1kviy0ebrsOA5MZYYxTJ7ej8zLUzY/WS7nmZ+f&#10;j4g6+mVwcAi7du1Cf38fAD8v2w5hwYIFmDFjhqYZ0Y3yhxIqyZSDZcuWYcnHlgDwEI1EdaSmnp4e&#10;bN26FbZtK8Hjf2tqc4TfpvROCrvsdpd0k9/5uGW/4/T8Ppgv1dfMEqpBW26QH3mq5+Mm83vnMDL/&#10;DwcOVAf57iM3tZfAjGKJ6SULreHhYWzdulVFcXcAz4BpkEvNzJkzcfLJJ2PGjBn6aF4aZU0YhoXS&#10;0nJ8/OMfVw7qvgaUSXuoq6tHS0uLdv3hRQDb9rWuIJOyADFNE6FQGLYdRjqdQU9PDzZt2oTGxkYA&#10;foeHXBAQAojBZ9jsDsVlUqf3v5GCg//v2bNHB3rm525gSs7fdnZ2ora2FpaI/sNh0vgbWV8vILA8&#10;NbgZqlPHYjFEo1HEYjHk5eXpQM/8OxaL6a2GLIR5oIKwlUoDn23b+rhoEgS+UJLCWLeP8g/m9xxk&#10;2jAMDA8PY82aNSpoigUnAx00+6STTsKJJ56IvLw8XUdDabvDw0kkEinMmjkdp/z7xzF37jxk3CQy&#10;TgYZNSi1trZi8+bNyGQyOrQeD/zZgorwJH4YKfSC//k3A9fTp0f2NwxMEza40kJrtlA1TQuWGVI0&#10;ADyP+d7Pwy/DAx2EFxSuowukQwneLZ6HjCB9NxUwhZZhiWALtvKF27ZtGzZv3ozh4QRsFX3HNE1E&#10;o1GceeaZuOiiizB9+nTlvkLRfubNm4/zzjsPp5xyCoqLyafTVdNuR8UV3bVrty6LmT+k9nFDMCfj&#10;IgWhobTFUIh8KVeuXKlPlnTUNJbLlHlwPkENjQUvhMBkYSfLNIV2F4/HUV9fj+3bt2d9K9NlMhmE&#10;QiEMDQ1h3759aGpq0nWlOhC9WdMOqcP9ZH6cPhKJ4Nxzz8X111+PW2+9VW8H/elPf6qvG2+8UV83&#10;3HADfvrTn+L73/8+Tj31VBQUFGhtmMwi/mADAKZJ5w1xO7K3APMU12kkrTywHa+srEwfBJhOZ/Dq&#10;q69h586dcFzyzkil0kinkygpKcMnPvEJnHvuuSqtv8hZXV2Jk08+CVdccSWOOXoJQnYUBkAbGAwT&#10;Q0ND2Lp1K9566y2Be7aQCwpMfs+aK/3OFmL8X/4O5iG/Db73wS9b2jt9nlOC1PWykjJ9KT30tD9Y&#10;Fj/7V4RDQpC+W+JKxpDMwg3f29uLxx9/Avv27QNUkA6o1fyZM2fhk5/8JC677HJ88pOfxAUXXICL&#10;LroIX/jCpfjc5z6LqVOnIhym87gNNd3dsmULnn/+eTQ3NyEWIxcqypOcsoOCBIH97KZeKCHzQV5e&#10;HjZu3ITNmzcjlaLzj5gWskMxo7LgkkJV0k4KUtYA5fdMo2g0ipYWOgV0cHBQC21Oa4qo7c3Nzdi+&#10;fTsGBgY0bSXdWYBKQcXtwINcKBTCv/3bv+HSSy/FlVdeiSuuuAJXXHEFvvzlL+Pyyy/HZZddhssu&#10;uwyXX345Lr/8cnzpS1/CF7/4RXzxi1/E8ccfj7y8PEBsu5T4AoBl0VlDlmXDVKHegsKDcfPEbIH+&#10;0e+KigoUFxcDMOB5wN69dXj22eewbes28okFLVYBHubPn48vfOELuOiii3DuuedixYoVuOiii/DF&#10;L16Gr371q7jwwgtRPbYajpOC55HN1nNdvPXWW3j22WfR0NCg+UCCbHse2IiulvYmCV652j94H6QF&#10;Xwzyt/+M/puCd4L4MTBv+nlnD/AMucrJBQeb7lCCkbX9CIGrbKQhtUovNaZIJIJYLIYnn/w7Xn31&#10;FXR1dcASNsdUKoUZM2bjqqu+gTvvvBN33XUX/vd//xdXXHEF5s9fAMehgLy8i6WpqQn333+/jica&#10;DtPilmEYsG065Iz3cPsd1beRysUwR/i6dnd3YceOHairq9PMZwSmY6ypstYbFFyyLAiNVApPI2AX&#10;6+3tRW1tLfbs2YOM2JIqOzEA7Ny5E1u2bEE4HNbTbdlpIFyo0iL8XzC/dJrikKZUzNFEIoGUikca&#10;vNhOzNtooSJohcNhZNTWTVk+lNbLeCEwyPIzxsN1XS3DiB4eqqqqVDBpmrVEIiH89S+P4bHH/obB&#10;wT5EIlGEQmSSse0QPvaxj+GOO+7Ar3/9a9x11124/fZf4Yc//BHOOusctZBJ+/XTKWrrHTt34te/&#10;/jWefPJJbZdnWcTtKOnFdaBB2J+JcFvK++B3wXv+JpcwDdKIy5UaqeRFBs4bgt/kvcyT/8t6jQb7&#10;e3coQ5YglcT/KIAnpsCs8bHGws743d3d+L//+z0ee+wxtVrKR8HSaiuvNHvK+Zs7vKtWIkOhEHbv&#10;3o177rkHjz76KDKZDOLxPJgidiNriYaKzykFOgPb08i2GMLg4CA8ZTusra3F2rVrYCjNl+vkiUUr&#10;qE0BXFaQWYNtx/dME+6s3AEty0JPT48+m95WC3YJFcaPhT4LW3bbYpwYD/5WdiQuB2qws8UiHOMT&#10;7DASd9kBY7EYTNPUphUzsJ+bvw3SJEgb+k+r5ty+fh4GSktLkZ+fLwbnsD648I9/fBiJxDAMJcA8&#10;YU4KqW2thgqdl1BHuXBdTdPA3r178aMf/QhPPPEEkskkYrEY8vPzEQqRrZlpxd8xjel7E6aZPSAy&#10;HkE6SnowD0JopMgxwMg8gzzFo43Ml8EQfMnfMnA+Mv1HCSRNDxZM2WjZRBwdZIO/F2KNVl7w2f7K&#10;42ecl6cYmDt6PB7Hrl07cccdd+BnP/sZWlubYamVZt5LzpqU7CS8F/r555/HL37xCzz22GMwlI2O&#10;Foz8veCWRUcv+AsocUQiUUQikay946Y+jZGEj+fRWeu1tbV4+eVX0dc3gEgkhnA4ilAoosKR2cjL&#10;y1ch2kIwDDrW2LZDKCgoRDxOrkrhcBThMDvE+wNMULCzNhyNRtHV1YXVq1droclaJ2vajY2N2LZt&#10;G1pbW3U9uPMawk7qqW2WNDUmMJSwDatYnpFIRC9QsfAJqz334XB4xL1lWcjLy1NHVvveDiwUOB8o&#10;bTU/Px9QZ9WzgKOITWSTJtoTTeLxOGw7AtsKIRyKwbZtVFRUYMyYMYipzRrRKOGzbds23HXXXfjp&#10;T3+qwsRR2Tww8j3Rnc/XshCJxDAwMICnnnoK3/rWt7Bq1SqkUimlWdNOqlAohPx8OkUVAGybFiJD&#10;oQjY8d4UvsfcRkxH7ifhcBhlZWWKBrTwJmdALHQZT9mHMuIEW9mX6Fwywsc0LSTV8SFcHuVH95ZF&#10;AyXzOVT7c7uN1meDwPU5FIB5nHHitpADhgRj4cKFHne0XJU7GDhYAsj8D/Yb7AcvbnRuLBYefM9a&#10;TDKZgONkUFVVhZNOOgnLli3DwoWHo7q6Wnd0KJwSiQRaW1uxfft2rFu3DqtWrcS2bVvR09ODkHbQ&#10;h56WcZknnXQili49Fnl5eZrpM5kMNm3ahL/97W+6IRyHpnyMbyaTQSKRQE1NDS644AJMnjw5yyE/&#10;lUqhsbERjz32GLZv367Kp+dHHnkkjjzySFRUVMJVfnyu2gL6+uuvo66uTucF1aG4rXnwqKmpwYUX&#10;Xojx48cjFosBSnvOZDJYs2YNnn76aezYsQP5+fm6bAZPCZKBgQGMGzcOJ554Iv793/8djrKv8uDs&#10;CYHO3wc7GKfl54ZhUBzMVavw8MMPo7+/HyeccALOPfdcZQ8loeq6rjrmYhWef/55JBJJxOOkWdI2&#10;TAuWZSCZTCAcDuNzn/ssDj/8MBQWFsJSJhdDaZMPPPAgHnzwIb1PnwbZFCzLxNix4/Bv//bvOP74&#10;47Fw4ULNO4wrQzqdRn39XmzYsB6rV6/B6tWrsXbtWpgmCX5Jw+HhQUydOhUnn3wyli1bhnQ6rd9n&#10;MhnU1dXhV7/6FXp7+7Pqa4hFThaEhx9+OE455RSMHz8erj5IkRbCnn32WTzzzDPIz8/XApgviY8n&#10;NGn+TeVQ/NbLL78cEydOhKtma0NDNHt55pln8MorryCRSGR5unA/QKC/y/4mIXh/qECwjRHA1bIs&#10;X5BKpn6nECxkNJCd6J3A/nDjvPxG94EFFWkqDpLJJDKZDI4++mgsXnwUJk+erAWEpZz4+/v70dDQ&#10;gHXr1mH16tXo7e1FLEaa5vDwkGIOWpCQDJ2fH0dhYQGiUQruaxi0ZbCvrw+9vb1aOzDU3nPWDNNq&#10;n7KhVo4nTJigtWFP2fSamprQ09ODjPI64LpBaWN5ef5xIJlMBn19fRgaGlKaF2kLzNgs5DKZjHYq&#10;r6iowIQJE7Ttjum2Y8cO9Pb2ZmkzXD6nsyw6LdM0TZSWlmLcuHGqnv4I7glBGmwjBhaksmMnk0k0&#10;NTWhtbUV6XQaxcXFqKysVNNiomcqlUJ/fz86O9uRSqWUrZpPZWUNzIXjpOG6HsaPH4vy8nIUFRWp&#10;WQlpUZlMBtu2bcf27TsUP9iwLOX2pgZkzwOOPPJILF26VJ+8aoqFvUwmg6GhIezcuR2vvPIKNm3a&#10;jKGhQRQUFCpPDX/rMuVH25XLy8uVX7NPr2Qyid5eOmiQ4oJSWRllH5YCL6Ec/KurqzU/m0qQJpNJ&#10;9PX16c0UERW9ntshFAppvpJt6gSOQMlk0qipmYiCggKEQqR89PX1o6enB21tbRgeHkZeXh6iKrSg&#10;ETAhSMj1jJ8fisD1kSDv3zdBKiFY4HuFXHjlKsPLMV1gxnCcjHYSTqX4yGGyjTJT5efnI51O6zOT&#10;CgsLtbbCVzpNx1eQMDT0nm2iH2mEUutIqZ1DUbUd1XVpSm5ZftQl7qTcBnIax/inVSQeztdTC1gs&#10;jENq8YnLo05K023uJCwI0zqQi5+Op6o06FAduHxDTNG48/H3Mg13PPmO38u0oz0juvqDIj+X9Odn&#10;EeVfKoWy62YQDoeUf6OhOjsJHo63QAFq2PeTyvIFk6tOD6VBQ7YBgUFHpyg8Uur4kry8PI0P21+Z&#10;3iHhYcF1khcFofH9cEPK9su0drStmtqd6QBFF+YpS800wso1jGkTpCGXIWnJ+QV5y1UDiEzHgpXy&#10;M2GooN2GsNm6gWhWQZzlcwnB+0MJmPYMkp5g3h1NkAY/fqfwbr8N4hGE0fJlJoBI4ylBZBhAJpNC&#10;JuMgEqGgIfScCMKdgLUTzstUmiq0sKTFDt5Rw2WkUikd2Jg7prw4HUAdlTRaX4OWaXJdhjDmG4pp&#10;5TTQE0KTyiChxEzOdeJvuM6MH3cQ+a2kET+THQSi7kEhHwSuq6yPFC4ItGuw7hALJkGhRHmZShC6&#10;AHhxzUIqlQatPnvwHcRH8gjVI63tqZZlwbZNpFJ0WmgoFNLTZE8NjCG16YPbwlP8YqgORnnQ4JVK&#10;pRDWUefJlkg0pmOauR0kTgxUJ0PzG7cda5Ku6yISiSCVon39jAOUpmQqLTb4DQu+IHA7Ma15gOTB&#10;NshLno4QRbZZ2WayTrJ9g/fBd4cayDpB1IvbyRxNkPLv91LBd/OtxCEXBCsTxDn4vXzmic7MIz93&#10;DM8zlKZCRCE3JjpyASJGZiQSgee52j4qGV9ehpEd1o+YmLUFSsOMKXF2xL5ymR8/ZwiH6VAyhmD5&#10;ELixHY/TW8rZnr/jDia1DVdoQ5zGUJov3/MzLm+0/xLksyB/BO9lWhaeskwfF9bsuDNzCD0PVGUD&#10;FGCZBlTejsu0IroacF1PRb/nXWE+zRgf+Q0LkYyaURiBzRfc2SC0Pcbfrw9pypy/pIFMDxgwTdpS&#10;mlHO/yzgLBWIJihIGU/mMRbsLAAZJ8aT68ADAwtSrmOuujN+TCcWpFx/hmDbHuj+UAOut6ybxNk0&#10;TVhVVVU/4AT8kYT3WsmD/T5Ybi7I1Tjyu2AFGbjBJfMQ40C5LLmwLNIS/Kmdz5CGWKHmuJNSsMmR&#10;neODjiS6rylQupECU+Iov+WLmZs7h/yGmZkZndMi4Lcqv2N8PCGsuV6MH+PB30rwlEALppXvGRhP&#10;voJ5ye+D5RqCTgxcJhdH++ENsOYGJVTpG0+l4zTZ5ZAm6u+GIkHsa44SJD6MH1+cJ9eRvyW+oSmv&#10;rFtwAZjz5TZg+jJeXH/GS9KSv5PfMj7MB66ITcH3LIyD33MeXKYnYpRyWv4v8w/WnXGQ9xKC94cq&#10;SDyD9TEMIzv6k/y9v2fvBA7m+4NJEwTZyEEINo68t5QdhwSPL5z4PwlQ+sZVGqylRn0uL8gUUtOQ&#10;W/mgOjzbpfgbU023PMHsQQbkskbiN9J3kHFEYJcJM7tMK7Vexpm1UQncaTiNqV23sjsjp2GQdeHv&#10;gnXjdMF6j3YxfVnjM8XAQWl4GuvThv8zfqYYIPg905JpJOkr03FaWRe+DykXL1v4sfJ3nJZpJnEK&#10;gqSBzJ/K9mnNQlniJOsYrD/jxd8zPhBtzL8lLThf/kbiw3kxvnxxufwdP2M40P1HETQdFixY4HHF&#10;czUww6FSaYnH/vDld8wInlhcYcZihrJtEpKUhhYkeGCWzOoIW5HUMCRT0W9/WuUqmxjvfTCUYJD2&#10;S84/nU7r6RHnaSqhKxlbCjFZhkzHz7izcN2hFpN4MOH0DK7SUlgYy06SVi5TvCDGO5C43pyf7HAM&#10;/N6nue9vKNPkAk8NFEw7FvyWcDMD2O5HGyOoLPqeDuWjKappZs9Q6Hvf/9NTcWd5IYjbgenI+HM9&#10;GRdZD6YD48z05PozvdjcEKQVv+e8bds35TDdXdG+XKZsK8abceY6GMp2bqvFMDnVd7WXi98+nI9s&#10;O1kGg8yfvVAYt2D9GEZ7fqiBdxBTey1ImUgMTECG96PSwTxHg1wNJSGYx2jpGLizM7NwfSk8GDm4&#10;c54+kYgeQWYJ3kMxXVq5tBAD+gZ77hC2TdsbDSU8IfCS+ckFIU8IThaEhmJQzksKExYMXAd+JusG&#10;MYAg0FGCaThvTmMql5pgubI+nJZxZ2DcgiDrPxqYYsGEBRTT1acnCylTC0PbJjedTIZOSiBbMOHP&#10;NnFagMkWpADgeWT64Xvbtik+qZgWU7rsqTjTiesepK0UZmxL99QgGgqFANBgDjGIp9NytZzoxWXw&#10;zEYKPuZxtqUzThl1bAvjxPRkvDlvvoeqpyem9VwXUw0iwXZNp9PaBYrLHg329+5QAm5j2aYSd9NU&#10;i01SW+EPJTGDkOu5/J4hmC54vz/IlR/egTCWIAnAv7OZxdO2NgID/irvyLJkfvyfGc4nuAdaMabO&#10;KPPhhpCdUeYj03KesjPyc85ntO9Go5UsL5hfrjQyr2Ddc30n0zEEn+XCKxfkyk/ixPd0AewRQd/x&#10;gBRsm5H14zy4mCB6hliQgfie3/ll+jwRBPmO2sv/lm3vBJQ3Cyk++juYN33n80UQN5mey+H7YBpZ&#10;nyDIesl08jmDKwbgA0Hw21wQxPPDBK6vGbBFm6yRBgWpHIX2B7JyuYgdrHzwfS4IfiPhQI04Guyv&#10;PIZsnD1whwyWwUyYq765QH4fzIuB80MOmh4sBPM+2Py4PrkgWH9PaF+jwWh5MRzo/WgQrB+DzI99&#10;G/nZaPi/WxyCMBpOuSCIR/Ce/tN9drY8QIyEXPUYDScuM5te2ZrVwUCuMt8tHGzZQXpJCD73DmCi&#10;ZAh+dyCQtJOClN8Z8+fP14JUMiB/cDAFHkyadwq58jwQgQ70fn/A3+YqNxfIxn035b6Tcg4WcuW5&#10;PyYMtncQ5HfvlD7vF+wPfwnBdLnwDaZ5r2C8Q0GUi87GfgYyhndSBkOQN0crQ+Z9oHLeCf1GK09C&#10;EMfg84OBYFrvIAVpLsj1HbcxtxPTgAUp/zbmzZvnsb1EgncQ2sdoEKxcEPb3PldlGILvgvkE3zPI&#10;dLmYYbTvDgS5GCH4LPhfAqflhmIIppV5Bt9JGC2P/T0P0kKCLJcXPg4EksH2B/t7L8sN8mUQgvQO&#10;3kvI1fY4AC4HglzlvN/wXvA7mG+NgKnk/YDReI5hf+2Eg8T7vQKXnQsH+YwVyuAzKDwtyyJBOhoR&#10;cz07WMhFiIPN72DT5SojFxxsuoMtFyrPXMwgn8k0o6ULPh8Nh3fK7Jz//uruHUBQ7e/bfxYcTH2Z&#10;NgfCl/PaX7pc7/bXPu9E2ciV9/5gtPQHU1eGg+GZg80L++Hb/cH+6D5aHrnSMoz2DcOB3jNwGbnS&#10;y2dGDhszXyZ7Z8ydO1cLUpk4mNnBwP4qH8z7g4DRyv8gyg2WxfQLPmOQjRZsQPldLlxl+lzvGYLl&#10;j/bs3cD+ypVwMIJlf/UI4puLb4L3nMbIMbgF73O1k4RgeobgvXy2v/z2B6OVxRDMV6bLVdfRIBcN&#10;JfD7/aVhkDjlSn8gmoz2/L2CxCVIJ27zIL5BXILvJQS/528t9j1euHChB8HcwcyChR0IRks/2vMg&#10;5GrUg/02FwQJ8E5gNByCzCLvg88YctWB68nfBb8JwoHeS+B8GYLlB99LeCflvFsYrYxcOAXT5moX&#10;SUeZRtJW0jsXyOf709QlBPMK4soQTMcQxFfiLSGYb6665oLgu+B9sJx3AsG85DOJXxCCz3Pl805h&#10;NLoFIVhW8H40kDwk73nhyTjmmGM8qAx5tV5+PBpioz2XEEyzv/wkBJn4YL6R8E7TSwgS1sshkIKN&#10;lot5gvnkwimYJnifCw4mTRBylR2EA+V7MHmMBrnyHi2/XGmDMFqaXHnKZ94BBKmEg+HBXM8OBLm+&#10;kc9yubkdDIyWjuu8P/De5XqIzPdAZewP3s23B/PNgdIc6D1EGu73wXvu88aJJ57o8UtOyAkYODGn&#10;kff8jNPJZ/tLN1olspDLwXQMufIf7Xku/HI9D9Y9iGPw+1zf8eUFfPz4PacN5hPMOxcEv8sFwfof&#10;KN/R6hqEA+XDcKAOmYvmud4zjJZfMB1GwVE+y/XNaCAF6Wi0NAKRsw4Wgvm8ExitDqM9l7C/NPt7&#10;JyFXOvmMf7NSFqS/TJurP+R6hlHKZQi+4/vgc/lsf20g29sLbCyQdeK8TNPE/welk5j2KAW0KwAA&#10;AABJRU5ErkJgglBLAwQKAAAAAAAAACEAVL3G9VbJAgBWyQIAFAAAAGRycy9tZWRpYS9pbWFnZTIu&#10;cG5niVBORw0KGgoAAAANSUhEUgAABAAAAAQACAYAAAB/HSuDAAAAAXNSR0IArs4c6QAAAARnQU1B&#10;AACxjwv8YQUAAAAJcEhZcwAADsMAAA7DAcdvqGQAAP+lSURBVHhe7J0NaJvV98dDCIRSSimUUkqh&#10;lFIKZZRRCqWUUiillFIYY4zBGGMMxhARQUSGiKIoKg7FnyjKJhMVlQ0VFUVFRUVFRUVFRUVFRYeO&#10;6djGJr7g+XPOc783Jzdpm6TZ7P75fuCS5Hnu+71Jnu+5bzkhhBBCCCGEEELI/3ty6QVCCCGEEEII&#10;IYT8/4MGAEIIIYQQQgghpAWgAYAQQgghhBBCCGkBaAAghBBCCCGEEEJaABoACCGEEEIIIYSQFoAG&#10;AEIIIYQQQgghpAWgAYAQQgghhBBCCGkBaAAghBBCCCGEEEJaABoACCGEEEIIIYSQFoAGAEIIIYQQ&#10;QgghpAWgAYAQQgghhBBCCGkBaAAghBBCCCGEEEJaABoACCGEEEIIIYSQFoAGAEIIIYQQQgghpAWg&#10;AYAQQgghhBBCCGkBaAAghBBCCCGEEEJaABoACCGEEEIIIYSQFoAGAEIIIYQQQgghpAWgAYAQQggh&#10;hBBCCGkBaAAghBBCCCGEEEJaABoACCGEEEIIIYSQFoAGAEIIIYQQQgghpAWgAYAQQgghhBBCCGkB&#10;aAAghBBCCCGEEEJaABoACCGEEEIIIYSQFoAGAEIIIYQQQgghpAWgAYAQQgghhBBCCGkBaAAghBBC&#10;CCGEEEJaABoACCGEEEIIIYSQFoAGAEIIIYQQQgghpAWgAYAQQgghhBBCCGkBaAAghBBCCCGEEEJa&#10;ABoACCGEEEIIIYSQFoAGAEIIIYQQQgghpAWgAYAQQgghhBBCCGkBaAAghBBCCCGEEEJaABoACCGE&#10;EEIIIYSQFoAGAEIIIYQQQgghpAWgAYAQQgghhBBCCGkBaAAghBBCCCGEEEJaABoACCGEEEIIIYSQ&#10;FoAGAEIIIYQQQgghpAWgAYAQQgghhBBCCGkBaAAghBBCCCGEEEJaABoACCGEEEIIIYSQFoAGAEII&#10;IYQQQgghpAWgAYAQQgghhBBCCGkBaAAghBBCCCGEEEJaABoACCGEEEIIIYSQFoAGAEIIIYQQQggh&#10;pAWgAYAQQgghhBBCCGkBaAAghBBCCCGEEEJaABoACCGEEEIIIYSQFoAGAEIIIYQQQgghpAWgAYAQ&#10;QgghhBBCCGkBaAAghBBCCCGEEEJaABoACCGEEEIIIYSQFoAGAEIIIYQQQgghpAWgAYAQQgghhBBC&#10;CGkBaAAghBBCCCGEEEJaABoACCGEEEIIIYSQFoAGAEIIIYQQQgghpAWgAYAQQgghhBBCCGkBaAAg&#10;hBBCCCGEEEJaABoACCGEEEIIIYSQFoAGAEIIIYQQQgghpAWgAYAQQgghhBBCCGkBaAAghBBCCCGE&#10;EEJaABoACCGEEEIIIYSQFoAGAEIIIYQQQgghpAWgAYAQQgghhBBCCGkBaAAghBBCCCGEEEJaABoA&#10;CCGEEEIIIYSQFoAGAEIIIYQQQgghpAWgAYAQQgghhBBCCGkBaAAghBBCCCGEEEJaABoACCGEEEII&#10;IYSQFoAGAEIIIYQQQgghpAWgAYAQQgghhBBCCGkBaAAghBBCCCGEEEJaABoACCGEEEIIIYSQFoAG&#10;AEIIIYQQQgghpAWgAYAQQgghhBBCCGkBaAAghBBCCCGEEEJaABoACCGEEEIIIYSQFoAGAEIIIYQQ&#10;QgghpAWgAYAQQgghhBBCCGkBaAAghBBCCCGEEEJaABoACCGEEEIIIYSQFoAGAEIIIYQQQgghpAWg&#10;AYAQQgghhBBCCGkBaAAghBBCCCGEEEJaABoACCGEEEIIIYSQFoAGAEIIIYQQQgghpAWgAYAQQggh&#10;hBBCCGkBaAAghBBCCCGEEEJaABoACCGEEEIIIYSQFoAGAEIIIYQQQgghpAWgAYAQQgghhBBCCGkB&#10;aAAghBBCCCGEEEJaABoACCGEEEIIIYSQFoAGAEIIIYQQQgghpAWgAYAQQgghhBBCCGkBaAAghBBC&#10;CCGEEEJaABoACCGEEEIIIYSQFoAGAEIIIYQQQgghpAWgAYAQQgghhBBCCGkBaAAghBBCCCGEEEJa&#10;ABoACCGEEEIIIYSQFoAGAEIIIYQQQgghpAWgAYAQQgghhBBCCGkBaAAghBBCCCGEEEJaABoACCGE&#10;EEIIIYSQFoAGAEIIIYQQQgghpAWgAYAQQgghhBBCCGkBaAAghBBCCCGEEEJaABoACCGEEEIIIYSQ&#10;FoAGAEIIIYQQQgghpAWgAYAQQgghhBBCCGkBaAAghBBCCCGEEEJaABoACCGEEEIIIYSQFoAGAEII&#10;IYQQQgghpAWgAYAQQgghhBBCCGkBaAAghBBCCCGEEEJaABoACCGEEEIIIYSQFoAGAEIIIYQQQggh&#10;pAWgAYAQQgghhBBCCGkBaAAghBBCCCGEEEJaABoACCGEEEIIIYSQFoAGAEIIIYQQQgghpAWgAYAQ&#10;QgghhBBCCGkBaAAghBBCCCGEEEJaABoACCGEEEIIIYSQFoAGAEIIIYQQQgghpAWgAYAQQgghhBBC&#10;CGkBaAAghBBCCCGEEEJaABoACCGEEEIIIYSQFoAGAEIIIYQQQgghpAWgAYAQQgghhBBCCGkBaAAg&#10;hBBCCCGEEEJaABoACCGEEEIIIYSQFoAGAEIIIYQQQgghpAWgAYAQQgghhBBCCGkBaAAghBBCCCGE&#10;EEJaABoACCGEEEIIIYSQFoAGAEIIIYQQQgghpAWgAYAQQgghhBBCCGkBaAAghBBCCCGEEEJaABoA&#10;CCGEEEIIIYSQFoAGAEIIIYQQQgghpAWgAYAQQgghhBBCCGkBaAAghBBCCCGEEEJaABoACCGEEEII&#10;IYSQFoAGAEIIIYQQQgghpAWgAYAQQgghhBBCCGkBaAAghBBCCCGEEEJaABoACCGEEEIIIYSQFoAG&#10;AEIIIYQQQgghpAWgAYAQQgghhBBCCGkBaAAghBBCCCGEEEJaABoACCGEEEIIIYSQFoAGAEIIIYQQ&#10;QgghpAWgAYAQQgghhBBCCGkBaAAghBBCCCGEEEJaABoACCGEEEIIIYSQFoAGAEIIIYQQQgghpAWg&#10;AYAQQgghhBBCCGkBaAAghBBCCCGEEEJaABoACCGEEEIIIYSQFoAGAEIIIYQQQgghpAWgAYAQQggh&#10;hBBCCGkBaAAghBBCCCGEEEJaABoACCGEEEIIIYSQFoAGAEIIIYQQQgghpAWgAYAQQgghhBBCCGkB&#10;aAAghBBCCCGEEEJaABoACCGEEEIIIYSQFoAGAEIIIYQQQgghpAWgAYAQQgghhBBCCGkBaAAghBBC&#10;CCGEEEJaABoACCGEEEIIIYSQFoAGAEIIIYQQQgghpAWgAYAQQgghhBBCCGkBaAAghBBCCCGEEEJa&#10;ABoACCGEEEIIIYSQFoAGAEIIIYQQQgghpAWgAYAQQgghhBBCCGkBaAAghBBCCCGEEEJaABoACCGE&#10;EEIIIYSQFoAGAEIIIYQQQgghpAWgAYAQQgghhBBCCGkBaAAghBBCCCGEEEJaABoACCGEEEIIIYSQ&#10;FoAGAEIIIYQQQgghpAWgAYAQQgghhBBCCGkBaAAghBBCCCGEEEJaABoACCGEEEIIIYSQFoAGAEII&#10;IYQQQgghpAWgAYAQQgghhBBCCGkBaAAghBBCCCGEEEJaABoACCGEEEIIIYSQFoAGAEIIIYQQQggh&#10;pAWgAYAQQgghhBBCCGkBaAAghBBCCCGEEEJaABoACCGEEEIIIYSQFoAGAEIIIYQQQgghpAWgAYAQ&#10;QgghhBBCCGkBaAAghBBCCCGEEEJaABoACCGEEEIIIYSQFoAGAEIIIYQQQgghpAWgAYAQQgghhBBC&#10;CGkBaAAghBBCCCGEEEJaABoACCGEEEIIIYSQFoAGAEIIIYQQQgghpAWgAYAQQgghhBBCCGkBaAAg&#10;hBBCCCGEEEJaABoACCGEEEIIIYSQFoAGAEIIIYQQQgghpAWgAYAQQgghhBBCCGkBaAAghBBCCCGE&#10;EEJaABoACCGEEEIIIYSQFoAGAEIIIYQQQgghpAWgAYAQQgghhBBCCGkBaAAghBBCCCGEEEJaABoA&#10;CCGEEEIIIYSQFoAGAEIIIYQQQgghpAWgAYAQQgghhBBCCGkBaAAghBBCCCGEEEJaABoACCGEEEII&#10;IYSQFoAGAEIIIYQQQgghpAWgAYAQQgghhBBCCGkBaAAghBBCCCGEEEJaABoACCGEEEIIIYSQFoAG&#10;AEIIIYQQQgghpAWgAYAQQgghhBBCCGkBaAAghBBCCCGEEEJaABoACCGEEEIIIYSQFoAGAEIIIYQQ&#10;QgghpAWgAYAQQgghhBBCCGkBaAAghBBCCCGEEEJaABoACCGEEEIIIYSQFoAGAEIIIYQQQgghpAWg&#10;AYAQQgghhBBCCGkBaAAghBBCCCGEEEJaABoACCGEEEIIIYSQFoAGAEIIIYQQQgghpAWgAYAQQggh&#10;hBBCCGkBaAAghBBCCCGEEEJaABoACCGEEEIIIYSQFoAGAEIIIYQQQgghpAWgAYAQQgghhBBCCGkB&#10;aAAghBBCCCGEEEJaABoACCGEEEIIIYSQFoAGAEIIIYQQQgghpAWgAYAQQgghhBBCCGkBaAAghBBC&#10;CCGEEEJaABoACCGEEEIIIYSQFoAGAEIIIYQQQgghpAWgAYAQQgghhBBCCGkBaAAghBBCCCGEEEJa&#10;ABoACCGEEEIIIYSQFoAGAEIIIYQQQgghpAWgAYAQQgghhBBCCGkBaAAghBBCCCGEEEJaABoACCGE&#10;EEIIIYSQFoAGAEIIIYQQQgghpAWgAYAQQgghhBBCCGkBaAAghBBCCCGEEEJaABoACCGEEEIIIYSQ&#10;FoAGAEIIIYQQQgghpAWgAYAQQgghhBBCCGkBaAAghBBCCCGEEEJaABoACCGEEEIIIYSQFoAGAEII&#10;IYQQQgghpAWgAYAQQgghhBBCCGkBaAAghBBCCCGEEEJaABoACCGEEEIIIYSQFoAGAEIIIYQQQggh&#10;pAWgAYAQQgghhBBCCGkBLl0DwB/n0yuEEEIIIYQQQghZgUvSAPB8R0FezeXkeKEgP+Vy8kMuZ6/H&#10;czn5Obz/1V1Tp5/V/ZJc088n9X0+JydyOfktl7fPv+dycircR3y/5Etx6nXEic+/uWsah8Wby8f7&#10;Gl7vaR6RV72u6fp4on/3HmF+DO/xqvnFPY3neD77rPc1r5oH3Mvyk+UT6eK6XtNXfMY99a+vv+Tz&#10;Me/22d3XdPS93tO20LSP5zXdLAziVPdLLh/LhjrUMJb3EAfCaN1pXHpfr/+cz96ry+olb+2keUd+&#10;T4Q0UXeIF/lFneM+6g55wXXUNdoF99C+es33E3X6/nTy+ad8KZxv119DO/n4kA7q2beRXQ/9B/Wj&#10;/tH3Lc6Cr4fycuur1WEIr2EQDtd/KpTSRd2gfuDX51PrX69/H+5/k8vJx7mcvLU8nX5lCSGEEEII&#10;IRuAS9IAIJsGRXLtIvM7RKYXRWaWRWYWRaaXRSa3ikxvEZlayu5NLYTX4KbD9ZmFzM+EXl/O3puf&#10;5ezaxLzI5JLIpPrdEsKpH32/teRf45rV9BdEZvX9UvZZ/Wp4TX9yIbuvrxPh2ozLh+V/KZQhxOHf&#10;z/v8aTgNo2XUdEJ4vTepn7X8Gn45C6txmAv5tzKovy1ZOWeTfGu6+hnl0jwjn5NaJyEPsX71nqaH&#10;POv1rSKzoQ2Qj8m5Un1Z+C1Z3BafxjEfyhDqx/IZws+F+PV1YUuIU/OqaWiY0PaWdiib5UXbKpRR&#10;47e09X7wr/FoHWgdan6sTFrmENfmUF/Ik94fRxtqH5nL3k+Gslg/0jJpvKgvTTf413xan9I6D31v&#10;PNSZvtdwMX7Xdui3ek39WB/UV/QLTVv9IC30Ea0n9Ce0f2hf9Dn0R4tb09ZwoX5QH9Yn1N98Vu/z&#10;yNuSyNhsSHtOZGarSLFf5Lqb028sIYQQQgghZANwSRoA/h7sEsm3iYzNiYyNi2yeEhkdFxnT1wmR&#10;TZMiY5PZ9bHpzG3Se9MlN6b+cH1SZHQq+6zhVdRoHHpd72+aEBnB+3B9ZFpkJMShael9dXrP0oTf&#10;EK/lR8OovxCnXdc8zAS/mrZ+VjcpMqz+NH/hVe+pn+HxUn70njotj8Y7hrhmQ/jpLF3LT4jX0tDw&#10;waF+EF/MA66pnymRzTNZXOYnlE8/T8yGOkM6+nkmS9/Cap6msvzBaRp6X18Rr8Zh4UM45F39bw5x&#10;6qu2n6ah4XzbWp5d/nxecD2WSz9r+NBX8FmdtWtoY9RZLLPe13yF+rf0td3GQ32ivUN9ob/Zdf0c&#10;4oLTPhrbJ9Sp9WFtz82l/mR5Qx9G/kP9oEyar2HNX+gDWm5LL8Sp/rUurW6Rf5Rf09Rw4yW/5iek&#10;jfYzPzMi47MhrtCnR0cz/8VekatuSL+yhBBCCCGEkA3AJWkA+HdADQD5bHRVxc64GgJUGELoQYzO&#10;Z+/VUKBizITLTCZYNYwJyHmRzfNZeH1VgWn35kvxbporCUkTqcGPXsdnE5n6WeNYCIJ1PqSpflWs&#10;6X2IXY0rxKd+4ut8Ngqr+dR4NF0rl6YZyjK2EPKr+QxGBCtLKKMJ6hDG/Ic8qn8IOOTd8gkxHcrh&#10;yz8RRLemrZ91lNjeIz94RT60zLivcWl5Qlh7DfnQ0XMNi1eNV8tu+dX0QzlNpKOcIe/a5pbn0G5o&#10;X4sbdRvqROtS8291hTyF+NHW1iYhvPYp9AMNa/kJxgnU5yb0K/Qb9JMQj84eUWdl19dQv2Z4Qt6D&#10;i/0w1KX5Ce1r/dj1E4vH9T/Ni9U96kjzg/eh7q0eQr3gVevA4kA9wRAV4rc6D/1nUuMPxgwYNrQd&#10;pzTtuSy/w2psCgatri6Rq69Ov7KEEEIIIYSQDcAlaQD4u6dDpK2QTT02oabTxyHegwBTYaRCBYIH&#10;o8UQ0SaQgrAzMRiEoYofiF2IaghACD0Te+pX36tIV6GlwjeIMPU3GsSjCb8gWkdTQ0LwC0EIo4K+&#10;h5jUNOAH4hWGCROgoazmNA9B6JmQD2W1cmuaQbhC/Kr4hkFA04IotTw6h/TUvxkGgqA1g0IQ2hiR&#10;NiEZPtt9lC+U2QwiwTBiZQ1C1toK9QPhG+7pNYSzPKBcEPIQ4BDWELYhfas3lDH0Aavv0I4+HYsr&#10;9CWL2723NBBvqG/UBfLsxTzaE0YGqwcYGNSQovFrfsIMC4hwKyvKhnZA+JBnE/SIN5TXBHrwq33O&#10;tyf8om9b3XlDAuoH7zVMEPwok/WhUIf6qss6tA7i7IRZkY5u+efAdelXlhBCCCGEELIBuCQNANLX&#10;I5LTGQA6uqsCCgI9TJc2EROEE8SKiUC9FvyqkNRwJpqCaLUp1U5ExhFbvELcuZFcCC01Ath07iDA&#10;bJo48qXiDqITIkr9Q1gFcQbxDkFtohT5gAvhIbJNdPp4IaCDXxPSSf4hCLU+LG4slUD54BcCHsYQ&#10;lAd1ibyEOjHjQihPFJFBzFo5Qz6Rvhpq7L0bhUb8MIRYuqgbGBuc8cbSRX3hmks7lj8YHVB+1K36&#10;VcOMfsYyAutDqGNXdrQD2tjaH1Pw0Q/QDs4QgjY0F+rCjAzID5YXBIOKfXb5Q9v6/mHpwoADoxHS&#10;1HwFA4KF0Wth+r4ZApAH316hbNY+aEtNR5fYoF3Qz4LBwt6jz+sSnDmRjh7598CB9BtLCCGEEEII&#10;2QBcmgaA9i6RtrZskzIVNiY2IcJUrISp6ybEgugxIYrRzHDdDABBHNmaboi0sJYexgMIPgg6CEIT&#10;x4jPjQBDrELAIS4zMATxbGlC4DlhbGEx5dqNvpu4CyIMYj2WWePBqLBLV/1iGrnPi4lxF9by5MuA&#10;dJzAtTQxIu3CYXYD0jKDSDDCIC0Li3gQv8sTxCnyh/pBXiBW48wDbfMghq0NEC8EN+rRiWSkZ3lA&#10;niBoMUMiiFlLG+vsIdBDnCaEw8wMTTPOegh9JhpTYLBwsxpQH5aPkAfkX+NWoxHSsfKhP7rrsb4S&#10;Q4DNNkD5XV9CejAwRIMF8oO8o9/oSH7YiwJ9Sdf62z4Poa3RV3TtP2ZMaH51Fk57r8iV16bfWEII&#10;IYQQQsgG4JI0APyrBoB8p8jiVrfRH8QixGkQdxDxGNH04i+GCX6iiIQ/J/BNePlXJ6IqhBfEMURe&#10;Et7y4USrxQ9x68J7v/qKGQwoB0QgDAP6fkRfIUpduWIZXF1ZWsh3qBNb/x3SgOHE8gbhijzpNTc6&#10;jjqJYd1nSw958W2EMqEcvh3DyL7Pu/lJ6s/ChLyb4Pbth3JCtCIen5eQ99h30KauvCgH6grx+PaM&#10;fpP8+leEMQcjExza0NUP0kL+ytINBopYFlfXZlwK8Vhc6DOufOg/sZ5cX7E2CX3fX/f1GssaZhnA&#10;aNDZK7LryvQrSwghhBBCCNkAXJIGgD86ekQKHSIL20qC04/0QlDaaKbeg8gNQimKMCe2IKLKRkad&#10;qIIghfCJI7dJvN6/F4AY8YV4KrsX8mjhvL+Qfpn49oYMdW5ndsyGMGHoxGQMG/Jh8SF8IiwhfJGu&#10;+cEShZA3+MfouRf1UYiHsEgvhoMxI5mGHg0nSZ58XFY/cEjTGRwwXR9r53Hd583eu1d1cTaBix+f&#10;ER4OhhKUzee17H0oK8qL0fSYH7fZ3qoupBdnGCTO4g0zAnDNyqF5wckNqB/XttZfV4jT0nOfY99N&#10;2hn1ptdsD4AZke5+kZ00ABBCCCGEELIRuSQNAP8Uu0VyBZH57UHsQpRgNBICzo1uR+HmRJK/H4VT&#10;8mpHrrlrEEQYZbdreO8NAhBSwagQX5O0y8RxiMvKA4EZ4qnqXNpIE/FYWmF2RJwRENKNAhhT3iHy&#10;vOBV/6E+fbljnv01lx8Ib6sjV2crCWqUxfKo7yFKQ3yW35AHiOiYdshnhehGmeAfeUr6APIV4/Ll&#10;8W2ZpOFFNeKI+XdhkDbiTfNt76sYH2K+QxqWb/iHQSW8oq6RR7RP7Aeh3vwsAIsXMywQn/OPOGKd&#10;oA1gVPHph7R1BoD66e6Vf3fTAEAIIYQQQshG5JI0AJwv6BKAYmYAMOGjQsSttTaxg+np6twxZlHg&#10;JMaBKLKwMZ4KoLCu3ofDuv8o7iCQEd6JtSgiIfLCSK0ZKML6eYg6iDIvYCHoopis4ixvToxBeEOk&#10;Qbx5MRzTdPlHWkjPf7Z6dCIx9Rvzk/iBiDTnxCqm46N90DYxPF5duaOADuvYUfaYdggHAY/4rE7D&#10;bAOIVYvXt5FLO7a1fsZGfL7uUMdeUGMPA+TL5SmW06VXYSxAumgTJ+7TevLxVtRBkk/USUw77NOg&#10;7/0miriHdkCcZUYA1+4ou7aj7Q2gJwHoEoBZkU6dAXBF+pUlhBBCCCGEbAAuUQNAp0guF5YAYDM9&#10;J4QhWiCioggNAscEMcScF55O4ESx565DYEHER6HnNuqLYfAZYs1fRzgn0GMayKfbeA73owBMBCjE&#10;KsqLsnhnQtLXDaaHa9xeECf7HqiDaCyrT19vbjS5LJ8ujL63fKKd9B7OrYe4dALYnDPqRANASK/i&#10;Wog7puPbNBhgUoEOowzapMwogLAh7liOEDcMLDF9Z9Cx+6jbsFQEdW/XQ7y+b5of5Mn1nVi3+Azn&#10;6t8vJfB9BHmP5Um+D6Na/xpPqAOEK3Pe0KFOyxP6uxlyQvl0o0CNs2NAZAcNAIQQQgghhGxELkkD&#10;wF86A0ANAIs6AwBT9CEK/QgrBDsELhwMBRBJQZRGMZYKLi/GnNg3I0AQTjGeVGQifS/IEv/63gSm&#10;E34mrCDwvNh0QtLiCdchOCEGdTNAX6Yo/JC+F6+oO5fvWA8uHRO9wb+lD2OB200f9Yzj5mI+US8Q&#10;uiinTycR2WgvL2qjsQT1iXRdPuE35hXH27n29u0bjSCIA/G4doehwLdD9Bs+WxouvL2GJQ0odyxr&#10;6iCofbnQtq7NvIHApxPzGe57gwPyWZbvUBbcj22bhvH9JNQVjE/WZzEjRg1Kc9keALsuT7+yhBBC&#10;CCGEkA3AJWkA+KPQLpLLiyzvKE0HV6ESd/p3YscL/yjGIHAghtJRYN3QDIJtpc3avEBEWhCIbnM1&#10;CFZLx4lg+I95cUe72TUnSGP4KoIvXnciP6aN8vv0nYhGGbwfxGfhk/IhTog/5CHWuc+zE47+mm0c&#10;B79JWHvVKf5JmWJe4CeEs/pGmzrBC5EcjQy+zhAf2iukY8fjhTqKafv2cX7tmtsEMuYLfnxeUVbE&#10;oddhREIYl5cyF44AjHlI+k+sG331fQ55dH005jukh3ZM00RYW+ri2jrWl+8H+j7MPLF60yUAegoA&#10;DQCEEEIIIYRsRC5JA8C5fEc2A2BJlwB44RIEizcE2N4AED9BVHkBbq8YOXVCyYeJr85vvO4EY5mY&#10;dq8WLoRFvqIYcyI3xu/yGkWm3sfIug/n8h1FshN+UdAhvkTIxvIgrSA6o8CuUjcYAbY8ujosy4sX&#10;tagL1APyg/oJ+fBtgbggQuO9ELdPy5fV4kS+kK4XxU48+zIgbnMufi0r8oF6szDpUgnkN6QB40F0&#10;yCPqKnlfEb/Lf+wTrv5ieq6MaCvsMeHrDn4QP9rGZm44p9e9cQB1EV24bn0g+LM+E+LWEzp2XpZ+&#10;ZQkhhBBCCCEbgEvSAPDHQG84BWCnEyRBoKhAxlRqew/RC0GF6csQTF4YuaMETfh540EIbyLcCSGf&#10;fhTSTjhCpNlnhEO6IT9RfCGvXtR5Iebii0LRCcwozJGOy6eK+rhOHyLRiVzECeHnlzegvqIAhzBF&#10;vYd4IQjtGvziaD53D6LT4gwj6bF+cQ/XkGe0m29PJ0BjHXvjhKsDL2rjfddWvpz4rGFjPfv8oB3c&#10;PYQtiye5F8vm4wz9ItZZcDHfLh+xz/jZBz5OhPV5QxgfPtQH6hVx2X1XtxYWdYw8Ik70nWBEsLDz&#10;Im398vc+7gFACCGEEELIRuSSNACcH+grGQCwBMCLNggiiC6IbwjFuPt+EEImbPwygOQ+1uBDnHmR&#10;BbEWR2nT8F7whbyZuA55MYHo84484J6PU6/pUgEnEMvSx7UQxgv1KOjw3glqMwYg/yifE+5RNLr4&#10;kAbKoHHi9AQvDpFmFLLOSBHjd+lCbMZRbB8P6gmiuUrdInxcGuANNiFvMY4q4XDNPrv8l4lkpIE8&#10;o295/8FPLKtvS9STGqhcfnwbQaD7OrT683G6+GK50UdDnL5dzX+ST7QvjCexjG5JgW9rX+/qxoPB&#10;zWaNzIkUe+WfvTwGkBBCCCGEkI3IJWkAONerBoCcyOxOkRGIFognt+s6Nn6L4gXHtQVx5UUq4oCQ&#10;hliKYk2FMoQeRLgXaiGdmBeEDeGjsHSGiCi2vOEBabmd2aOwD9Pz8d6uB/9pHPYeAtWLYCdEzV8w&#10;AMSd/kOZED4KRV9P7j0EJYQkrsW6rSJi8TmKUxcPyhLrB+Vz/kzsunrx8cTRfB+fy3Pcz8GFsbxO&#10;lc9M8Gl5v/BvfcsZMywdL8TT9JCO+xz7E+Jw7ZemGe+ldaJxwNjh9kOw8rt68/sqxLrC+yQPSMuc&#10;r3vMPIDBQNMOJzmMTGb+iz3yz17OACCEEEIIIWQjckkaAE739ovkCyIzWzIDAEYrTbwGAWnvIWAg&#10;Ap0Y9OLKRBmOE/TiyIsyd83HE4UVrjkRVU24RpEVPkOoIbwXn1XjQXifTppXiLTgz5cLeY1GChe/&#10;rxN9n64PN/9OdMNfLEMicFNBiTZBeF9+u4Y8hLxFowXyHN6bESSI0Pjq8+jep3Ue8+/rBXXnjQKu&#10;PmOdIv+aHpYuqPPxIz5vTIIBCGUM+wegvD7/SKMsLXfPrrtZANX6gfWl8Io4Yp0k9Yw6sHCurHpN&#10;ZydE44o3HAXjlLWhvurGjXptQaStT/7awxkAhBBCCCGEbEQuSQNANgMgL7IQTgEwQQMxBmEZBIyJ&#10;H4g0NxJvosf5h2CCGILggr/o3BT+MjHmBFqMy8eDfLr7lo4Tj5hNUBYe+xDoe0zLDuWCmIMIjaIu&#10;xI38R4HuxCLyHkVvmF2gQs7ScyIS+UP5UBdx1oNLC3mBqEVbxLxCWMK/y0+sC5c/hEPesSu+zVrQ&#10;NDCrQ/1o/bg2xJ4HZXG7urN8+vZxQhlhYjujTpB+KL+vU/ucjMabQx/U9zg2D9fDK66V9RuXHuLy&#10;ZbG+5/oPThew6wiHuFAnoX/5+GMdwL9rT91DA3nXV6t/178m1M9CqCPdA6BPzu/jKQCEEEIIIYRs&#10;RC5JA8D5vq5sCcDc1tJocBRbEDgQme4+hBzEDMRXNYEc4woiCEIMwiiKP2eA8GLO58Ou6SvEXxBP&#10;iAvvbYkCBHjw5+NG/r3Bwec3xulFnM5s8OVPRa4XeCg/6s+JPZ+er8Myger8RYEfyl+Rf702WSlw&#10;UZ9l7YTwMEi4/JoQd3WOKfcavmxZQ9jTwOJxZY7lcKLXyuuMH6iHtA+krxbG1WE06Pg+EeLyRhqL&#10;W4+edHlH2/gwuIf2Qd4tHI4WxNIXV4/op7ivccd6g/Pld/VrbYY+HuJB2+h123Az9Gt9X+yTvy7j&#10;DABCCCGEEEI2IpekAeDv3u5sBsD8tjD1OIg9EzwQYE5oQqRFUQXBFgQM3sd7GOmEoIM4cmLVr6mG&#10;GPKCvSxdJ9iiuAsCE2LLRJxLP4rK9H1iREAasQzhs9/YDwI6pu3CxVH8kOfoXw0RuOfisLidOEY9&#10;RH+odwhwxAExCb9JO+B9FJcun2X+/Ki3q4OydnV+kSdLE68qYsPMCnxO6yem7/ON8ri4zcCC/Pj6&#10;CzMELJxfLhDC+HxHwe3L4I579O2a5g2j/fo+nvSgn/V7oXFgLwlnKImzZlAWlDOZBVGWFvIXymT9&#10;K4TXGR3aXyZmRQqd8vd+7gFACCGEEELIRuSSNACc71YDgG4CuOw2WQvTm70IjeIW4s4LwvQotSQs&#10;xH8cBfeCSD+H+zE+iCQfB+45I0IqtMvCQfAhP06w6X28+jgg7hA+iskw4m0CT9doO9Ec0wjpRhEf&#10;yoqNBs2F91oPMf0QDwSuCULUdagbLxzLRKYT02Xt4+rS1wNEZzR4ID/hvjcGxPTdfeQ5poM8IT68&#10;OhfrEmV16VQtV1I3Mb3QNiaWYTgJ/q28oa7gF2Gj8UnDYQmIa2/0betjaG8412fw3bB4wjXf563N&#10;XPhYHoTz/dP7U4d9N0KcthfHrEhbr/yz/+r0K0sIIYQQQgjZAFySBgBp1yUA7SKzW0pT3L1INwHq&#10;RKQXbdFPEEDeH8JGYQPhCaGGa0EsIU0TWG4pQBRViaCy615UhbwhDARe9J+IPDhLy5XXBKUXZ3rP&#10;CzSXXoxfr7vlBlZHoUx4XzGynTikW5bP4HxYpG1uhbq098n08mgIcNdjOUJeY1reL9J0BgqsZY+C&#10;G+km9Yj3Pr0Yd0gnHSVHGWPe3ftY1jRtlNHHn/hHXLFP4tXn1dUl8oL7ZXGm14Lhx9772QauLtUP&#10;6jL2o5BWNBoFvziNo71f5PJr028sIYQQQgghZANwSRoA/il0iuTaROZ3loSWiXlMj3dCxwuaOEod&#10;xBREPkSSCVQ3IozPJoCccEOcXkQiPQuTCkgfFi4IQhOLIT5MrffCy4+8QmT7fMd84HPwV7aDf1IG&#10;+C8T+CiTiwf1lC478OFgfInxIGyoF6Tly2/3kKcQd+qsfXwbuTBx+rnPp68T1D/y4OrQwvt4UKco&#10;Gzbvc20aRbCOxoc2gtCO5UUYX1bsUeDuW/17I4vPQwiD/OA+8hPbDuVz+Yz9N7yP+Q9xxdkH7h76&#10;mq83Xy5fx5bP5B7yoJ+Hw1KAtn6Ry65Jv7KEEEIIIYSQDcAlaQA4V9QlAEWR2W0lgRc3fAtC1gSu&#10;Ch3syh5EW3zvBAziUCGDvQQg5LyY8lPwK16dyISwj2LQ5cf8QmxCSGGdtssbBCEcRF4sgxdwPr9O&#10;uHpjhs+b5S8RiVZ3zm+sFw2D3fW96A7iH4LQhCPiC+X1aVv8KJvLD9IxAe7qvCwvaFsnSqOBJKmT&#10;mD8fty8fyoD6Rt7QJq6NytoEZfZC28eHPoC6cu0Q03b9TJ3fP8H6hx+V96+u7mP/cPnSPPulMDFv&#10;iCPkScs04k95QLzeGOTqF2nhO2Xx+HpzedK9ODT/7X00ABBCCCGEELJBuSQNAH929IgU20Tmtmei&#10;Q0e7owAK4gWC0q9nN/GVCjMIIC9ocD8R9mkcXoxZ2Cr+8R5+ovgKgqnsPpw3WuAaRJgLA4Ee/bq0&#10;o1AO/qKwC3GZ4cHF6QWdib9EtGLEF4YDxBPDujqxtoABBq8Q2cHFMvk6dZ+RV8tH2CEfdYe8W3xO&#10;VOOUBS++kT+UJxoW4AdGDD/ajs/OsOSv46QG/Yz+FcuFNvJ9I22nJI9waI8YDn0KxgL3OYYLwt7i&#10;RvyuH8Y2RN6dHwtfzdiS9DOEg7/4GvzpZ8x0aFMDwFXpV5YQQgghhBCyAbgkDQB/t4dTAKa3lkRd&#10;FIEQMPoaBCGEZBRATrhWc9i9HiLIC8QykRcEWZl4CoLM/Lrd3y3eEH+ME+EhIp1fxA//3kURCTHm&#10;BGCMz41Wl9VP8A9xXi1Ov1mczXrAfgJpnoIAR33HNELaMY9+pgDSQ16TOvHiEu9jPD4swru4fb7s&#10;FQYBtIv6dyPgMb3QZqgDK7d+xtIHtyygLB2XJ/Pn+gPSiMYO1LFvO9wL7RHrxF33ebX77p46nXYf&#10;8xDKaGFc34p5Rn5cu/n6Q76RP9+vopEB/dv3J8wACEsALucmgIQQQgghhGxELk0DQFuYATC7Kwgp&#10;zAAIIiWObiciF0LFC8UyQQdx60Ra2f0geuL0cy+cnFiz92ncLj6fJxNTyK8Tavrez2qolh8IMYhB&#10;85OINm8gUBdFb6gfK49LE/Gnwhj59sIRebX74XosL9rCv3fCEaIT+UnzGfPg40O7wLCCMuGe208g&#10;1qkP5+sI9eSOOyzz4/Jh4f3eADDwpP0r3IfhBSIcwr+i7REHDCyr9E3EF+NFXF6Iuzj9tYq6Qp/D&#10;5n/uvk9vwufb98fEOGN7IwRDQrFHhMcAEkIIIYQQsiG5JA0AfxS6RAq6B8CO0pprFSdxhB1T6CE4&#10;vUhNhA6EjBdNUXgFoYV4cbSajweC0F6dIFQ/8Ti3ELfFGcQShJRdq5I/n0cvICECIdqiEIMw9UaB&#10;NI+uTJa2y6vF5UaD8Yq69XlFmLSeUA71X5YvVw6L2wvIKvmEnzIjSiJ6LT4XB0S3xguhWpYGyopy&#10;uHRRfqQV40WeXN7tfTiaL/YdH09SF2VpuLjK6sUZgKwsrq2jP7wm4rvMeIF4Q3ntni+7SxNtjbjw&#10;GvfScLNnrD5de5vf4M82m9S0JjM/apzbRwMAIYQQQgghG5FL0gDwZ75NJJ8XmQunAJQJNxUjKl7c&#10;evCqQq2KWINYr3rPCbKKM99TQQdB5tLzfi0/VUQ/wvmd41Emu+9FeDiKzRskytJNyxGEoIlLJxrT&#10;svm6irMSvPhFPSGMM5Agz3oNAt7uOxEay4HRZy9+4eDfhUc5LV7UT/CD9kbbxbyGMqEevWEizW9Z&#10;uk74QuxannE/zECI6YS8xbIhH0m5EEdswxA3jBeWTpW8oK/EMvnyoa59O4b7KCvyCMOC3+gS+Yj9&#10;MJTNtwniRD36+C1eTX8qnALQTQMAIYQQQgghG5RL1ABQFCkURKaWs5FHPzXZv0JoReGoI5ZOWKmw&#10;sdFyN7IPAQdBBrHjBRuEchSTTmRGQRfENwQTZiIgLv/ZiyoLA38uXR9/FL5OvPkR5BgmpB/vJcI0&#10;xucFYIjflyEKZdQL6gvphTS84Ix+nR/Ly1x5XmP9ODGJGQwmwMPxct5vbBd9DaPxMV3kx7Un7kWD&#10;RpIu8oZ8mz/48W0R/GMJiKUVym3x+Cn8mnbIm7/m40G66L9W395p3FpfCOPy7fuStb/LY2yXcA9h&#10;YNBI/cZ+EsLF++gvSN/XRSirxRnaSv12DYjs4R4AhBBCCCGEbEQuSQPAuWK7SLFDZGa5tATAj66W&#10;CWgnhspEJASVEzgVQk3DhTXiJnCCgLRN8tw0cAvnxbETkD69mEYiliEAvYg2EerWukPMQiTCcIF7&#10;ZWIvNQig3KnwdfXixWzMbyKYrawuXQjlmAau414qKr2YTdLA6DTyg3q1uk78+PaKMyCQfmgzlNXy&#10;jfZ04XwZ/WeEQV3aFPdEZKMuy+rK9yPXLmq8QN3FuoJBKhg7LD3UtS8P0nHta/G4OkG5rb4QR+gr&#10;9t73wxBXbJ/wPhrQEAfiRloujxYPyheuxTzNiHT10gBACCGEEELIBuWSNACcbdclAAWRuW3ZDAAT&#10;LVWElBdcUZQ5AWVCyYlKfDZRGYS/XfPH0EEoQXy5cFHEOjHs/Uex6q5DOHlB5T/DD+KPQtMJuygY&#10;9R52rvfCMMRTNlMiOL3nRbqPqywP7hri9+IQAt/8p2XXuINDOojHO5RL3yPfXvRDnNqmc8hzSCvO&#10;4PCj4UFkxzy5uvWzAewe2jjNO5zLR1lcoQ7i6QKJeLYy6G79KI9P3/WfsnpAHGjLEA4iP/ZL1Bcc&#10;wuOeK4c3GNlnV7Y4mwPxV5tR4N7HOnD+zc2KdPWJ7L8m/coSQgghhBBCNgCXpAHgtM0AyIvMbhUZ&#10;UwNAEOsQgxWCyglVO94tGTGNQtiJP3PY+R0i0oUx/xCkTmiXCUV8DoKx4r4Xbk6IQoiXCXNfFryG&#10;dfQWn89j6pxYxEyGKLC9YNVrTlwjfjjEVyaeq4jRKNThQl7jjAE3Cm35UPHtRsVjeF8vSNM5u5+K&#10;XR8+MUjYUgLXzjGMryP4TwR/fI++4uvBxeXTi/EFF0U1yoR8uFf0FeQ3jTumgXjcK+Iv6/8wQqTh&#10;UCakF+of4VCHZfkKYWP9hTYy40YwUHXSAEAIIYQQQshG5ZI0AJzXIwB1I8DZbZkBIIoZCKEgPCF8&#10;vBjyAsf8Q/g5kWcGBfjBPYi99NWLLSeyolDzIt0LwyrCzF7D9HXEl47cQjjGvCJOF8bCo3w+XAiT&#10;zmZAetF/qD8vFBGPfw9nYhjvYTRw8ZiQRZxOOMNPrMuQzyhkvV9XJrs/F4SnN5B4vz5/vgxBwMa2&#10;VaftHYQwjBD2vsoxeZYvV1+2RAF5dfnW+LSesUbe123040+ECPGZkEZ5qqSPfGpYv7ki6gr1AOMJ&#10;4sIrylzWpiiDqyfUQZlf9Fl8H/AdCwYCdR29IvsPpF9ZQgghhBBCyAbgkjQAnC4Wsj0A5rc7MQxR&#10;kghWL3zhL96bFRlJRBBEjxeCZfFgpNSJwFQgQkjGkdIkbkzFj4JL7+PUguAsjXDfBDvylcSD8HGt&#10;PPLrHMRZFK5IL1yDgEcdWL6DGI2C0IWJ6UAAevEbhLNvA9SXClYcGxeFPdah+/I5IwLi935jGUMd&#10;W/qhvjDKX7bfANILeY/r+n38SX6Qd1yL7Z8YVqw/uHYoe03yimux/+Aa8uKNEsn9srgQnxP6lhfk&#10;w/WX1Pl2sTiSuGN/wGcn9n14X5bY9tMi7X0il9MAQAghhBBCyEbk0jQAdLSJFNrDHgBB1I04cQjR&#10;AgGbihZzQdQhPPz7ZQQxPO77uPyUdS+wglgyQY7RfI0HO8RDcAXnR+NhNDAR5gSrjz8KM4h258/H&#10;jXjLxKmvD58PlA3x4JobQY5+UK9+yrgXzV6Yoh18+fAeYVwdW3xB/Me4nX/77DdGTOrInDtlwIwK&#10;TsB6g4nVJeJHP/DGBpc3pFW2dMCL4vC+wnCQpOf3YEB6cBVHS7q6LSufGnvcxpcoa6wv11+8ASqW&#10;I7y3OJAO+gbqCv0m7Q/aZlUMKzYTQ48BDDMALuMmgIQQQgghhGxELkkDwKlcXiSnSwB0BsCkyLBb&#10;6w2R5MVxFDdeDAWhClHkhZP3F0fr1YV0opALzvYV0Lj0PoQV4kV84TUKftyDkMMMgCBwIZQtbIjT&#10;C9UyQefEI8Sm3QtliqIb1yDEnYhN81cm4J34Rbre+fJ5w0WZH5TTpQM/ei1OZ0f4ZClBml4MHwwR&#10;NuvA5xFt78KYC2UpMzD4vgFx7voD8hA/O//xM8oWrvn4rS5dWdP2RX+K/Sq0Keoy9uNgKEDZkc9Y&#10;PvhD/OG+iX1fhwiD+7inn12dQejHunFho5sTmZjPDHATcyId3SKXcw8AQgghhBBCNiKXpAHgd90E&#10;MOeWAECkQEBBuEAc6j0TiUHwRJHqxDGMAWXOCSOIn/jqBVFwMd0kH3GUNsRVLQ29Z3lE/MkGhBDz&#10;UXiGaf/Rf4gPAtTeh3sxbncuPeoCYa0eQt3EuIL4j/Gg7kL96XR7fy3e0zBhpNjXkd5XsWjhwr3x&#10;IPTxannXfR1CWTSffjaFitnJkL4vs73XDRRDnvW6ilL4wYyDMpHt86d+tH7wHun6voFXX7+uH/lZ&#10;DfBj5XR9FPmL9Qy/rn/6NrRwzg/8WZlD/ZTly7WPz6OVNfjVMLYMwjnLv+uDMCLEukn8x3LjO6Zx&#10;zou0dYtcdUP6lSWEEEIIIYRsAC5JA8CZtqJIXg0A20pCMoonJ2AgpiB+7NUJLwgeiBoThxBOGIGF&#10;yE2Ej113gijGm4iqKDLhD69e1EFshfs2Co98VBFzZemGa16kplPVkQdv5NBR3yjYw33UBeJE2cvK&#10;6tMJolk/q6jXKeBxiniYij++GI4mDFPFN887oTmflVWd3dPXeZFNC9k9pD+qG/4FwTsR0tSymNHA&#10;idaYH4hWV1dWJ64e43X3Hvf8fYvLld9eIbpDnF6wW5rOeBPbFXWdjuD7PuHjVocTIXy7+HyE1xh3&#10;Wibfx5AfzA7w/QRlRHlcGBxfiLjx3uKYEZnQcFrnugRgVqTYJXINDQCEEEIIIYRsRC5JA8DZQjEb&#10;aVzQYwBViDjhAiGLaxAtUWz5KfruvRdLUXA5wRT9QUhBWENsBnEH8eQNDhbGjb7DP/wgTuQVgiy9&#10;X/bei9mQZ6SFXfejkHTLFKLBw+U/ilSXP4vX5Qv+YRCIeVFxjnjD6L4ZKVSgL4hMLIX7KvxV3Gu+&#10;tS7cTACrT72vcan412nlwQigAhN1MhLStrTSJQIu3TJBn+Tb7of6s/cwBLm6R72UxV2lPnAtCu60&#10;HnHsIvyHPhD9os+FVxxRibBl6SJef0yjb4ck/fgZBgV3D30gltPdj4Yh379CHLF+Qh37vjSiBoA5&#10;kUKHyFXXp19ZQgghhBBCyAbgkjQA/JYvZEJjYUsQKWEqtImZIPzjiC8EHcQWhFDwA2EYxZi/DwHn&#10;DQnwA5EdBBvEYZlwxLUVwvj4TIB6oQX/Pl+JmIt5d8I+ijrvN30PYYd8VsuzE9oQfkgHItLEoo70&#10;w4VTFazu9DVsfDgy6fIXpp+buFeRjzoJx/pZm+gSgMksnPofRltofC59FZze0BHbwItT9AfUsROw&#10;CBfzm9Yv6t61AdKPbefrzrVrzE8Ib9dhTELdQkj7GRyu3yJNH177I8qGPPv2iX3HOZwQYXn3/rHv&#10;BOrQpYXPsTzJ90PzgDpVQ87IRNYHip0iV1+bfmUJIYQQQgghG4BL0gBwupAXKfQEA0AVcQURBMFT&#10;JnIgOFW8+GPtnAgzAenEXozLCSIYCHy8XhyZ0EIYiFIYC9xsgBg/hB3SRHwuT4jf8hnKFcvsw4br&#10;ZSLYC1qU34/kesHq0oli05dPxb7GFYS/jyvmQcs6LjKkIn5GZFgFvV7TkX91iyKTiyJjC8FogJkL&#10;OitjInMmeNWFOGI9qL+5YIBwZY3GAE3H5SvWHfqKr9sguK2fhPqJ/QN158pudeJEsvUTF5caKeK1&#10;pE0h2O2z9p8wiyHGh3hc/mK9o1y+Pzm/6OdpPcX2gD+fb8SN8rv+5NsSDvXh61zzrkYJbV9tj7Yu&#10;kStpACCEEEIIIWQjcokaAHQGQJfIvBoAcOReEOQmcNxmbtE5getFEHbdjwLM+4HwcRvCRREG0QWh&#10;mYjHGI//nAhN5CvGDZGFkW6IRS8Knd9ohHD51VHxMtHrRLLlGcaHECfqJIpFpOtEXswrRJ8Lp6+2&#10;i3wY7VcxOLEsMrUgsrAsMrNDZGZJZGaLyLSO+Id8qDEAZdLZAGoU0Pvq5rZkyzumlkRGxrOZARO6&#10;l8CUGwEPRgDUCUSxGSVce0TB6oQ32s8vI7B2dnVuzsVhdRVmjcT6cvWiexTgms0aUQNFMAakIt63&#10;ieUp6W8xT77t0b/CfRwbaHlK8h7DuXwjPsQd86T3Qv2hfpDX2IdCX4t5c2GxNwPSbu8Wufq69CtL&#10;CCGEEEII2QBckgaAE/m8SLFHZE5PAQjiJBVkUfBCTHmRmAguvR5HYZ3QKhOLyWfEZSI8EW8QqFGc&#10;e7FVRfCl76MwTAwTVd+ngs0ZRPRz3FAw3Lc8uTyj3mJ8EIgurTLRh8+IQzfrc3lXAT+7Rf7tHpDn&#10;+gbkpcEB+XpwQP6ZmRdZXMqMArNzmcifV+PAVpFJNRZskb8Xt8vXo9PyzsCoHO0ekCN9w/JaX38m&#10;pieXg+EBo+bqdN8A5M23lasLn0eExb0KQ5ETwFi7jzgtDOratWmMy7/3bYy+6UQy2sD8hPdxr4C0&#10;DK5tNDxmPfh0UkNC9I+ywS/6gStHNFC4erQ8uvzE74Q3AoSwtueDxqnLNuYzA8A1NAAQQgghhBCy&#10;EbkkDQC/6BKAfJfI7DYndFWkOEFXJlTC64oiS1+dSIqGAsSF8F64hetmOEiEvRdhiCNN06frDRMQ&#10;7IjfrmHkGflx6eFzFIVOEOK9xYlwIb8YxUdcMe4Qp8WBEXaXDurDxDQcxPVcZgBY3CEfFbukra0g&#10;PbmczOVycndfrzzR1yMv9PbI+wND8tHAkPwyNiE/bp6Sl7u65bG2drmt2CZ7czkZzeWkI5eTYi4n&#10;k/mcyKjODtDZHlPZvgGaV8t/aHPLH0bzQxvFukVZXDlx6oBvi1hHqHfUj2u7WIeuHeCqziZwYt3H&#10;Y20Q0ojxIo+u/n07xrR9fvDZlTm2F+rIxWv1gfc+rK8fb3Ty/bLad8LVp+7XoNfbdQ8AbgJICCGE&#10;EELIRuSSNACcyOVE8n3ZtPIoYrzgS4R1KqSiiHKCKl5zohcCHOIMohNCqCw8xJwTUTA8YAq2iig9&#10;0s78+xFrL97CyQQmLIOwjmILcSIPIU+2m75uohdEeBSdYVf9sUWRzboj/0LpSD4TiDpFHYLQ5cPE&#10;p9vYT+NUwWxr9H25kLdQpgnd5X9WZOfl8n5nt+TacpLLZ07FvIr6vlxOpvJ52ZPLyU35DrmxrUN2&#10;54oykMtJLnX5nBQKuWya+fT2LK8YcVZnewmEzQDjSHTqgthGXrX8EMbWHsGN+HoJ7RiNDBqHC2f1&#10;5GdRwAjg6gZ9Ip7IgDrGDIbQhsi3NzZY/w2ffdvD6XVdQmHthLAhT7H9govt6vIU77s+G8vi8oJr&#10;aZmQnxj/XJaf0QWRtk6Ry7kHACGEEEIIIRuRS9IAcFJFYftANo1cBQh26oeoikItCEAIlegwAutH&#10;cMNIJtbjR/EYhK7NLkBc4Z6JNyeaLD6IPZe2F27xFfGHMBXiD2v1/RpvzELwo+8qMp0Q88JdN9xT&#10;Ua7r580AoHHqcW3zmSFCX+0c96SeLI9OVMfRbYjX4NSfCfCQtoWdFtm6Vz7u6JZ2Ff9BzOfdexX2&#10;+VxOCu6zF/5qLLD3hcxoYPFPL2f5t7zq62JWBqvfJH/xfahbKytEq/OnZTe/ukQAYbVdw5n21kZo&#10;Xx+37ncQ1vfHtnfpwRhgftHnXB+xGR16rcoxlOiXuIb+FvsQ3qMNXJ+L5UO/g1HCzXCI4cJ7yxc+&#10;+3yj/KgDGKkQBgaC8D2w+HUJQI/IFQfSrywhhBBCCCFkA3BJGgBOqShUoTGrewBAwEOgqKiCiHai&#10;FmLNRBfEtxNOURBBbKs/J9YQpsy/X1bghRviCffiqxP1UVgFQVXmzwlxL8hMyEEoOtGPV/i3uFWY&#10;L4hMoqwhXs2DTaMP5VQjgAlqhNe0dAM7FyYKPi/8cD3Ue9x8cFpkyz75vKdP2nL5TPxD0Bfzksur&#10;qxzp95+jYSCXl25t66lFkfHlLF+TQazbEYIQvK7OvFCH2IcoxkZ9+tlmYmg8zhig77UcU262g28n&#10;1I29JoIaZbejDH2/0uu+bn27euOOMyhZn0L63n8SXu/B+BXvuX5gcbj6iW2Isrg4y/oc7rtyYgNE&#10;nTWCe+hnmvdhvT6XzQC4igYAQgghhBBCNiKXpAHgZK6QbTaGJQB23rwbfTUhoyO0EDAQceEeRLsJ&#10;r3Adwhpr8CHAvFCy68nZ8/Gef0VaTiSVxYF8unsm9iDuUYZExKX+9VUFPEQvBC9Gtm1q/ILI+JLI&#10;5qVMAKuA1lkB5ldFNKbGQ9wlo+m2vAAiEKPYKGcQm7amPhgi9Di4rXvl8+5eaXeiPhoBylyh6nW9&#10;huu6h4DMa971yEAV6aG86lSo+zzBxbZwbeQFrrW7H3137TYBf+GYQTOO4F4oowlhF3/sZ6mByPcH&#10;L8wRPuSrWhgYA3zf8ctP0nLZdfQpzTP6vx/VT9Kx8MhH+By/G86vb39LyxnFcG1kIlsCUOwUuZIG&#10;AEIIIYQQQjYil6QB4FSuKFLoCBvDhdF/CHgTJkFsQXzFVyfQVCiZwHMj6hBE/nNZeCfGzIW0Ib5i&#10;GlVElx2XFt5DZGl8Pr0ycecFrI8zlM8bMcwoAYEZpvXDv46UTy2LLG0XmV4UmdI60yUAk1lYjIr7&#10;eoCoU+MC0lTBjVHxKB4xug6/05kQ3L5PvujWGQA6up/NAihz6QyAVZzNAFjU0X81YugmgChfEOIQ&#10;zMgHRDAELPJoIlaFq8540PJPZUcM6u71EPmY9YA2QjxoG+yZgGsVIh35SPOEtvV5C68m6oMr6zfe&#10;eOCuxTKivVwa8Gf59eF9PiDaEZ+rQ98HLW+uH0UH8Y8+EfrIiBpU5kWKXSKXX5V+ZQkhhBBCCCEb&#10;gEvSAPB7oZAJjRk9BcCJHoiWKFAgfCB4IHLw3ombKH6cHy+uvEDCPS/Q0s8xfp2dEEZvvdiK+Qoj&#10;7VGQuXtlcYXR+Sg6Q5pWZhW1YRReP0/pSPmCyMyiyIwenzcpn3d2yRuFdpGpeZHZHWGNP6Z1Q3CG&#10;/EFYRxGIZQZh93wTkCEtzYPNEsAeCuMiW/bIZx09mQGgTPBXMQZ4F/YG8AaCXjUALG8XmVrKjAu2&#10;D4DWmZtuH2dA+PqHccWVDfd1+r/mf2ZGZGG7yKQaF+ayUyWml0SmFjLjksUfDCsaFsscLG533V5R&#10;j94w4EW9fg75jn0Acfl8h30e7Jof8Uc6rp+X3XP9J+5NgXpw7y1t1I3Lewwf8mv7OqB+MbPAGTDQ&#10;/2LbazhdAtAlcuU16VeWEEIIIYQQ4vj4s0/k6LGn5I47bpcbb7hJrrr6annwvvvly8+/SL02lUvS&#10;AHDG9gDoEpmCAcCN3No0di/IgtCJ06eD0/cqWKM48qOv+BwEkYlHJ4K9oIJw13teyNl1iESIPiee&#10;KgQc0gvvy0SbG3W2zQFDXk10aTw6lT+sjdd4dc38wg6RnVfI8YlJuSyf7b6vgvw6rTvdO0FFLtaP&#10;28aCSAubHbp163FdPfygbO46hOnohMi2vfJFb3fJAJCI+vi+7FohvC83EgyaAWBXtpQBSw1s40Hs&#10;XxDqBfVugjVtoyCKo6FD78+JzG+TcxPjcleuKLtyObmnu19eGx6TU9qHlnZkdaiGgDKxG8Jamm5a&#10;f8yDE9y2OaOrH9RV7DOoS8Th6tgEt69vGBRcWJQ9GjdCH/f1Ef37+kn6uk8XeY3H/qG/unitHpGW&#10;+tMZKXoMoG4CyBkApHmcP3smvXRBOPXbyfRSUzl54mc5/svP6eVLnmPHnpChwUEpFotlv9uFXFGu&#10;ueoqeeedd9MgF43vvvtW/vz7z/TyBePbb79JL5H/B7z++qvS1dNd1r/j88nQgNx8/Q1y/Kef0mAr&#10;8uYbr8nLL70oPx0/nt5alT/ON/ZbeObMWfnh+2/Ty03l159/kN9/OymnTv+e3rognDvzW3qpbv79&#10;55/00kXh408/li+//kp+/+3X9NYF4fvv/pvfpX//vXi/vZcib772mhSi7klcMnO6rb2YBm8Kl6QB&#10;4JyeDa9CQ6e0Y4TdT+ePAilcM+cEDISVhQujtHGXdAgeL8yc8PHCzISgE2IQUzFsGGFP/SAtxGPC&#10;EhsEqnOjxia8ND63rEE/6zR4vLf7Yef6KRVjEyL9I/JhLifb0Il0A76Odtth/6fevuwEBY1zaKwk&#10;4qIAdOnDMOHrwxwMAL5egvFg6375vKc728yvkKW/0lr/9Fq5y2czAJa2BbGvZVRjh25iiHoLhh47&#10;AlGNIF7MQvz6aeuhPfRkhIkZeTSXky7LZ14KuYIM5XKyP5eTZwtFke5+kXGddTCfHRM47GcR+N38&#10;NR9hM0VvFIBDO9l7NwugIn9V+lcsi28TZ2SwvCR9FHWAfmHvQ7nL0nb5i/3Mpa+ubBPMEMaMIOgT&#10;WudaP2EpRVuHyBUb4xjApS1LWT8Khqb2jk4pRKFScEanctcICFss5qSzs0va2trtc76YpZF3Aumj&#10;jz8pCzs7PRnv5Yt5KVRZIqPX2tsKZeHqJRNp1csc0w8GuK7uzrKw+rBSlp/wvS6Fq4wLTn9zlM0j&#10;m8uulYXR2T/5vBTb26Wto60s/PsNiEjLk2tfpIX9RfKF8noodhalzbVRQX8vk/y1FdvtdyK7Xy54&#10;a3HY3HQ12tqzsmtdpOHNVekbcO1t7dLe1iajw0Oyd/9uefa5p9Lom8b45k0V6aPvlFz4nM/J7l3b&#10;0ygqeOb5ZyvirNVV8m9sq3pcIdR7ZVlWcyhn1qc+++yT7HPSx2pxtYD/1LXcephfnK+Ir62tTQrF&#10;gvUxfZ/eV/fYIw+nUcV7+rBb1N83/U0s5KS9vcNt+JuTzo7y35x60TiKvs7tCOKsbYptbVIstElX&#10;d/a7fOyJJ9LgFVxx5RUxLvx+tBUKSdl9P8nLQN9AGk0F2i/zDfTNlZzVoT9xyV6rxw+++vprd139&#10;FsxoF8Prb7G2c/o7mMvJ4SOHy8rz668nKvxUdfm8FNoKZf+F5ffLP69eR9l/Bfjt1El7fqv0p99D&#10;TS9v5dL+5+91d3eXlaUWENb/T7V3dEhPV7d0Wp21SZulmf0meKamp+x6+v+jZa32H1rxP2R+q9Vf&#10;9vyq/jva262e0/ueHTt3hHpJ43FOf2d8v1rlvweuYOXSjb6zuunp6SlLl2R0dHSU6szqqUtGRjdV&#10;fAeiKxZkdnY6jWbdrO9f4j/itO4BoAaAieWwtj5MPzdx4kbIvWiCeME1jGhCfEWBBrETxFoUQ0nY&#10;KIhwz4srGBx8+gjjNpWLsxKcuIpCPIi8eEY9DARq8NAwQXhNYnf8BZGFrfLT+Jxc1t8nndV+PEPn&#10;WtY/gl1XZGEGN5fKb0IXIm8+iGpslgfhGvJn+YBgxVGAIV9ze+Sdnl7pTNNvwNkeAPM7s/zoun2d&#10;3YD6s7rU/IZlAWWzPkI+dWO6uJ5f4wjr1Rd2yqsj4yGdKnWlDyS5nOzp7JRPJ+cyg4luOrkQZp1o&#10;G6gBwk4lCIYHbW81VNi+CtpeC6U+oHmLxzWGaxDt9n4FYW6zVEK5UDZ9RZlMvLtwsZ9DqIf+5Q0G&#10;0SFN+IPfYFiJcSFufR82F4z9NZRxJPgvdovs2xgGgOO/nJDNm0Ylly9Wn3XinP75Li/NyWeffJRG&#10;UxPHjj6c9aO2rC+12YNOeb/Sh4Lh4aE0qDE2Opb5sz/d6v0xe2guPfTUyzdffy1d7Z2lTTarCoks&#10;7YmpzWlwefWVV6R/oKeK/xXym8vJQG93HF3/6ccfZfPYmLS1hQdN1E8QToViedhie1EOXNtYXzp9&#10;Sg0WpYegoqaR14fcUl71T/fk76WRpKeeOlqR/1qdNzZYfcTf3+y6CZC2rN5X49+/z8nI8FDtArRa&#10;G1ofd+HzBXn88UfTpBriq8+9cMjJSy8/n3qRW2+80e4V8pnY8m5mcjz1XsbJ48dleioziFmdxu/r&#10;yvVx3913pdHIuXNnw/3kQTipm3yhLfa/igfwkHahLZ8ZvPKJwExc0QRU6UF7x/Yd0t3ZVeankKsu&#10;nNW99torZWVYiVdffUWG+tPvYcktLi3JL8d/SYPVzS033yr9fZpOVl8V9WNtnH2XVXTo9/q7H6qP&#10;Nk5NTJhgKwvfVh6Xxv/M88+lQWvmrjvvkK40jSR+e5/PyU8/fJ8GL6OzO2s3FWp9/YPyxeefld3/&#10;99+/ZHoqiLnQx7zR7uHHHinz7zE/hYLkC5lhN+bNTkgqxYFTlCqc/rakYtn14WgAKOQk35aT9qL2&#10;8by0d5T/dzz+2FOZMSbEkYm3KulZ3kKeikU5e7Z8lP/LLz8L91SErpDn6IqxvjKH/4Dscz4YIexz&#10;+M3WzwX9npp/NR5l17q6u8ryoSzOz5WM7hVpl7vpKv9xtbBjx46yeOKx1Ynr6++TX5N+trxtueTH&#10;taH/74t9QV9XaZO8tqu9r/L9jPHlY79MOfrUMRnV5yPr59lvVwEG7jS+lRz+56y9Ku/ffNMNabIt&#10;zc/Hf5ICDC+FnPx2Mp15+G+oz5JxRp8l9fWyyy9L/K6fyl5xCXBSDQAdegrA1jADIIhjFYgQNmVC&#10;C0Icwj4RTHGGgJsp4D978QTRZiIII/y4F+KMR/VBtDk/eI8RdRvlhVEgiGzzG8JanBhdVsEfdu7X&#10;e7omXgWnjpBv3S2fDm2yqey6c37py1v5g6y78x/r77OResurrXUPr/Y55CmuRXf1FOsh5F9H5DEb&#10;AEaA+d3yVle3dOCHIUl/LVf6oy7Y0gWZ3xGOLtT8LITZD+qQNurLvVre1U/YpE5H/NEeWpfzy7Kn&#10;Stqp07qayuXk9lxOPugdlr9V9C/uNGOLzQ5QY4Jew7GCWgdYbqD5sDrRNvV9EG2Pfpj0S4T1fSAa&#10;CFwZY5+q1cEYEdKL8SAfrn1jWq6tkR/zF44ttJkPsyJDwSDU1ityzU3pV/Y/566Dd2R9a4X++Mf5&#10;P9IgDfHe229Jf29fWdx7d++UJx5/LPVawb/yl2zZ4h4QEgdReNttt6RB6+ahh9RgkcRfyMn1N16X&#10;eq3Kjp3bY7gijADYwyOXk3sfeCANUsaRI0n6GHnN68kgefmxCQJG+eDjD6WoBgdnEJ2bn0u9VXDF&#10;VVeGfCXtUMjL9MysfPHFF9amx449Io8++pA8ceyYHD16VJ56+pi899578vWXX0tbR0mMQCjpDJFa&#10;efDwQ+Vp+7bKF+XNN9+UL7/6XN5971358KMP5OWXXpDbbrvVRmhT/3Dnz59Nk6kZNY5ZWXI6yrT6&#10;aO2///6T5TP0WTwk68N/rdx3770V+YdA6O3qkjNnTqdBImpsyvyX+tbBg7el3iIr/S50dq1czpPH&#10;S7NidHYNHp5TDt9/f/BXrDqq+ejDK4vF1fj155+l2NURH753796femkK3337vXSGESv/XAFh8cO3&#10;q4tpz/hEMHRWtCtey0cqG+Gvv87Ltu3bKtIYHBmQn4+vvQzHG99uvWX1/7KfTxyvSAduJaKf0Oem&#10;J1Y2in3x5RexXuLsoxD+iWMrz2JAGjriHQ0TbW2pt8h1B65L8l/eTw9cu/K+Po8/8ViF0frTL75M&#10;vUVWSmdpfiH1Gnn9tddCGTKjgBqPe/tWHr0fGho0/9VGy6+5pjmnFB175imZWpyWzq7we1vMyfjk&#10;mJw/fyr1GvEjv+byOfnu67XryotxfT87P5t6jTzxSPhvVQOQzuQIdbAaS4sLLh2dhZj9D6tYvfyy&#10;/XLs6GNy6MFD8vjRo/LSiy/IW2+/Ix++/5589903cvbMKXnq6NPl5dLZcrmcvPjKi2lSLcu//0rZ&#10;9+T82erPnH+cP233sTwgH4w5X321cj9plNV7xQblpHZmNQBMbysJ8Cig01H7RPyow5p3CH0IdhNH&#10;7npFHE68QRhBzOM6hBxcKvBivOE+Rmkh+OI0dsSHZQahXCr+VaBjBHh8Qc5NLMrNHV2lEfcVHmai&#10;K+RsqrtMzorMbc/2TcCGd9jN30b+vSgMo87eIKDXbGM8bMwX/MzvlNe7esqOAWzUmQFA1+OrAUDT&#10;VCGvRgdL32/Kp/nSIwKTNtT7JsrdkYdb98gPA4M2u8DSqTriWml51fpVY8DTQyPZjIC5pWzWhM6G&#10;wB4MaDOrRxh3nND2eUJd2n0Yf1x/sXoPo//oX1Gwo31cf0JdwG8c4U+EvfV51+cs/SpxIH+xr3tD&#10;RojbZj1of9Q60CUA3SIHVn9o+q8o5nWanbZrqb0xctJsEH9vf296a00euKdS+KSuWSC+waHB9Naa&#10;rPQ7c81VV6Zeq6KGDB9ORa2+6lTGZnLbLTfFNHSqZq2oQSQLF/pLeAB/+umnU68rYuWxmRtZv+vQ&#10;pUV1kNZtNiJWkIWllR+WlQ8/fC8JV3r/88+NrQdGWfS1Fs79gVH4UIf2UFlbWFA2CpXXkbL2mkTi&#10;d998a2HawoyctfKscRaL2UNvWl+rgd+PQrFzVf9lS+H8yF8uJz/+WLuAThkdGTGjwm233Jreair7&#10;9+1zbVlygwNrT3lPKYa68NP/zYV66e2tHNlthMuu2B3jfuvtN9LbVYGhQ93yltW/Yx5fHhiTViLz&#10;m49GsbVQYalrgJGvlUZ0PT989330jxHHyfGx1FsZu/fuimEsnWB4uPHG61OvZTz6aCY4dYaBvvb3&#10;ryzMlXT6O34Xdu3ck3otA/7bQhsNrNL3fvgu+/6bw+/4Gu3SKK+8+ExMay3Kyq2juvt2p17KSP3r&#10;qL/+T27dujX1Wob/jamlv/x2IltC0dWWGCjWCOc5+vhjFWG//fbr1FvL4utl375d6e0yrrjmqgoN&#10;ciG4MLFeYH7XGQBdzgBggh6ixwknMwak14Mz0eNGVSG4INRjHF44eUEF4YT0IYjgFw4iKwhBzCqw&#10;a/CL9HEN69r9+u6wHttE/1y2Od3ktLzV0y9b/JeuqphNXebndj1NQcW17oI/rHWi09fDlHl9n+YX&#10;ZcbUe4hwHWXX3flRh7M75I32zoYNAP6hzwwAi9uz0WYdbddTDMzooK8Qzq7ekMfYxvC3KDIynx2D&#10;uG233IF6WLG+VrpeMMPBYi4nr3f2ZcsC1Big5R9x9WbC3xkokJ+YV9Rp6GM4jjH6dW2Oz2Y8SPui&#10;67sod4zbxRXz4TcwDMtfsOcD6rIsr3oP9Yq08L0I8VnbYA+ALpFrb06/shsCtCFGY71rNoh3bqax&#10;dVupoaLC1TGSvBomqnRd54MPprfWJMuLz2P2h3XogftTryuSlgtTPQ8fqT2OtZgJ6y7V/f577SPg&#10;pTxl5epoK5pIfKKG9cPgk/ezUfO2djU+5WWgZ/WH45SKOg6/V+MTa09f/eC9D0plSPpSvczO6LT8&#10;LI6PPyzfw2I1Dt1/OBtRKq4tjKpRiNNcM6f1X0scb775tvnr7Cjag+1vJ1cf+Y3xV/wfrG5s+AaG&#10;hkJbDFuNM2dPxTirzTZolPWGrxUdAba8JwaSjs6VR5VXIu4fUqUe0Mc++qyxpViej95/v676OX/2&#10;z5B+QdqLq7d7yv69uypGaVdC72M5xOgahtfjv2SzTOK0YddHv/xi9R3C07rdt3/1GSLzs4tZWvkw&#10;m8WMW3m57bbV/8+vP3BNmWFrLao9cxXzORkdHk69lvH8c8+Y0QT9p6t75fXln33yaYhbZ0Bk/rG/&#10;xz9/VR95bZTz58/EcqxF5q8k7NYC/vC9wwyikTXq6u133sr82/+7/v6u3p+//PpzG3Hu6AibXepg&#10;SY3t6bF+YHtcZL/bJ040ZybfpU5XV/mSrVq47/7/xb2kXn75hfR2U6gtJxuM32wJQFe2/h0iW89z&#10;h/jRaziWDCOWEF22V4AX3+G+iWuIHT9lPwghjLino6rRnzciOH9R3KvTUVLE6cOEJQDeYAAjgAk0&#10;XbuOfQ7mRea3y5mRMbkily/faT+6yh/Yavd1g713eodEtu3MBJyNSutU+SBcbSkA6gszEWAECHVn&#10;otHVqV6f2yavtHeuuDaqHleaARBmPegSiFh/YXo/2jbWbRjtx0wJ20BQ86p1t1XeHRqxZRJr15Nz&#10;+sNbtt42b0sc9uSKck7zZscthrTVIBL7C/IV+qL1zdC+MK54UW2ffb8Jy0zsXuibUYiH+4g3bSt8&#10;jv3MxRv7WXgf43R9M/Wvzo6OhF81eoS+oBsk6mu+W+SajbnuC+1W/qC28kP7ekD8kxMT6a2ayPK2&#10;uhHg1ZdrG9VaDTxQ1DOqDdL8ZGu283LnwTtTryvS3aVrbSvLqBspNYv2Qmkqfj3E/IRRXl3jrPX1&#10;6KP1Tdn2Qkf3eqiHtF6y0Zy8dPeu/PDr6erKNmONo5OhrsfH1zYgeDRMe4PfFT+luruzEQOIuiwO&#10;3eiwljy8/PKrZfW2Ft6vuRpnACjw29m5et7SNPxmn9LAjtnLSwv2feu4QDtEe7Yl654h4nRfk3rJ&#10;BAniqvzuxzpZJ48/VhqRrIU2tw77wDW1zWLylPKel9Gx6nu9KPWU8eSvJzO/ft1/eA757rvvUu9l&#10;vPXOO+avM4zMHznyUOqljM2bsz2RbM8Ay1/2esvNqy8Lm56cDL8veZuRshYlAVwuaic3b0q9VmCb&#10;FYbf47HNo+ntyPvvlYw/cI0I2lr4+NOSoXUtfH727d+b3q4gLQNOWxnbtHLZgZVZlwHY/+nqewd9&#10;/BEM1TA01W6k8Px24pey/JKMWCe2TKSxZ8ILwSXZQqdybSIdPdmZ7VHAQCw7EW1Cy40QQzRFoQO/&#10;XmRB+IRd3k3IwSjghJYJIoygQtBBkHkBFdIxIejShIPBwfIPv0HsYz2+XtfRZR1pXd4tP42MlHb3&#10;V+ceJPy0urLpk4mDv3GdgqiGidmtYZ+BpWzTQRWx0UjihGwsf9iF3+o22QNgdru80Fa+w2+jToW6&#10;LOsmgLp5nxop1AAQ6i62b8gnptVbXUL86/uFzAigGwjObpOFEPdq9QNXvQzlwuxqHSXSNHVWhm1K&#10;qXnDsgjX72KfC/2r4nqoVxgMUM+x77g+ZPWO5QEwXCX9K7aZew8DWIwfeUid+kmMXGlc9j7UtZ2Q&#10;MCtS2OgGgOqu2SDeic0rr+9cDQvvRz+rjpatP985faDI5+TYU/XvGI88xNGfkMeDB+9Iva7IL9XW&#10;0IYR92aRxZuvurHhaqT5KoaH8Mfq3FDvnXezB3F1m8fWfsj1IO+xroMBoL+vP/ValV+O/5yFq7Jx&#10;WK18/OG7cR2pjj7Wy7PPPx/THBqoLd8gnb6L3bXX4pGHH4lpnv9j7RG/WL+xfvAAvPZylLfffD0z&#10;LK4hMO4PexogjThalivKQF9tBh0P8nwx2L93v6WFmSQYTVUjRr3oSRc6DVxPAcD0ZI3HNup0/XOg&#10;v76+knLogfvqqqMsH9kykK++/Ty9vSbDI7qhmm40WpC9e1ae2m3pFIs1zZ44GXbY95v1ZaO6Ofmh&#10;hqMH4V9fX3vttfR2GTAAFMImrdiI7J577069ljHY119XPUPExn1RwndtfHTt38YHDh+Jaem69ZX4&#10;4INyA4B+11CH/8i/qfd18dGHtc80QV5q8av4MlhdhQ3hxmqoq5tuKi1901lsq6H7yZg/bNAb/i/0&#10;+1kvPr9EJ8V2BCOMPmsV5K9//kq9/Gdcki10SgVXe7fIxFIQyhBUTpx6ce0Ft3cmlrC7fhDzFj4I&#10;fy+IomCDYSEVS84PXBT16setD6+IO8mTCWkIuTClXKe/z22z89Zn/I/CCsJgVRf+QPS9vuqpAKem&#10;VcAHcW3l0Wn9YbQ93dQQJxFYffvj70JZl3fLM8X2FWYn1OHy2RF9sn1XaRYE1tb7mQcYFTcxqvma&#10;LBllxnXqv24COC+ybZd83zdUWvufpFX1fXTpSEX4HDY+u7+rJzsRYF5nAkxl6ZlAd3s3aH5hJIEx&#10;xdrcXYOIR7+I/UcdRD7qHtdDu8Tw6EtJP/bGqLI4krgsLy4e5AP9M6YVZgTYJojhdABdAnBg9TWD&#10;/xWVbVpyzUbj1GmUjT7Eavj0uCSMlPjdmlfbpKwW2sOxc881sPt2fGAP3xeM9N51d+0GACUrS6lM&#10;GOHZe8W+1Gvd3H13tvmj5vHsmdqn/yu+7jW8TvPW9488svpIWjUQz57dO9Jbq1KWB/eA1l+HkPbG&#10;Ge/uvv321GtVtm3ZUhauERD21jqMQ0q6aR76/lqoEUrFav9AX3qrKuh/0QAQ011bpCnF9tX3AAC+&#10;LHFab3D18Me5s9mxZw0I8Ea4fN/lWf3juw7DTKH+9Hu6s7p69PFH5e67D2ZGnmqnWeiSnRONn5V+&#10;6IFDWTw11NEJjLSby8vf8nfqpSaQ3gvPVZ6OAZDOzz+tvffDiRMhX37ZWjCafPf92uGvvPqKWLdf&#10;fPpperuMiamJWH6UQ1/vuftg6rWM/r5e89vRVdt3BeWAEQnpjY2uPaqt2JF5+ZxcfdkV6a3Iu+8m&#10;e6CoAAt1+M/f9c+2WY2P3iultRYo6/LylvRWVUr5z36fYAAY3bS2AUBB+K6u1ffVeOP1zACgM+8s&#10;TJg5UEuZUt5/990sjhq+d61A1gal/7GNxMbKTY38rlZ53QRwajmM0gexB4ESxZITP+lopomcYDSI&#10;YlavQ1jiaDMXZyqGbOQV14MRAlO/4TeGT+N3IsrixHrx4Mfy46bYj0+KTC2J9G2yafGlH4YGXfhx&#10;hyFgi54xvrAsMqnH7IVRXYyoo3xaH5bfIESj8SXkEbMllvfJU3k97qVKurU6e2gtSL9+YbbuzowR&#10;agQxQ4DWj1sKoPmbQF7QtqEMVrfTIjPbRHbsqrLzfyrsa5sZUOZCXT7TqctSQltbPpxRydpU8+ra&#10;2RusYlkg2mEIcn0qinAIdPR7n6bvX+hPzqGfxnv66vZviA7xhDA22yPk3+o0GDPU2KH1a20zmx3P&#10;edXqUwb/Kyrazblmg3h7qxxVVAsaVtdF4n3q/PTh77+pfvRWLdguwbmCPFLl/O61SPOEHdpvvbW+&#10;GSB6VrCVKd0cqgnt0tnTlU05biCu8rxkOyJrfR15qH4DwHYV0fmiPPZIfbMHYt3GEfBsk6Zaha2i&#10;m0aVH72VuVpGkZSu3t51t8nY2CYL+8TR2vdPUNKjNGs1ACwuLmajV3/XNtqH3/C2sCEZNqTU2Si1&#10;8OCD2TGgQwOrr+nevDmrByuL+w5r/7zjztoMMsrQyLCNIt91V+URiBeC/fuzTQDjMYjrMAB0dmZ9&#10;+EQ4xcG3b8mt/4H58KEHao7jnrtuz/yGTTZPnEqP56qN9nC04VdffZXeiuj94eG1p8orJ05kMwCq&#10;GfC+XiUNT611MD6endBgszx0kCjMtrnv3tX7GAwStYL8qJjNRuazdDbX+Ht0xWWZMeq+VfaaeT2M&#10;aJc/y2X5/LfJI7BvvZXtN1JLHdTqD5TyD+N/9rppc21LybBhYl/vyhsmKq+/ltUXvt8wStaTV0+b&#10;zWxqLOz/J+6+54Hs+2F9vSDDa+z5cbG5JFvoD/1T1uPGpnEMnBM6Kk7iKCtGhINwxTR/CB8TVeG6&#10;iccwsh39QCh5sZSKKTcy6uP27y0POKIwTEtHGBP+oQwQi3Gatl7TTeyw1n3O1sDf7M4W9j9wdQvX&#10;JOyrfb0iy3tFpsLGbiqqbRRb86PT6MPRgDqiHqffu7X2w1Miw5Mm2F9Z5SiqWhzKYj8ii/tERnVz&#10;Qm2nMCMCeYmGEgjhMEMAQtd26Z8WmdsvHw6P207+6VTDNd0KI2hYG5yduZqX/WpdHtmc7VOg7YvN&#10;KcuEuNZZMKDAABDbGn3WGRDSPhf7njMKoJ/jnr0P9VHWf92yg+jfGSksfeTHzaix9FyevT9b6qCv&#10;ugngtEh7j8iB+gTgxSJrt8qp0OqaDdLSEfZG0PCYfvfoo9lIVtmZ0c7pQ0GjtAVh+Njjj6e31qSU&#10;h+yhBA8Pt6xxdFY1EE/cICw86KwX5HFmZuVjk1YirWdMV37skSOp15ro1n1r6iQ1UNoO2nkVmqs/&#10;0Hm6wxTddIO76RrXIvow6k6crH9U9vyff1nYeknTxvThtRjqH7QTA2oF362sD+smVqX/iFpRv5s3&#10;rf1gjnjxMB/bOF/7evp687Zerro6E11mSFJxqH1JZ8U0MMrX299jBq1XX3nFPu/bsyerj2TGE9zM&#10;fGMbqR66v3YDwOTkZFiOkfnXPDbCzz9lx0+uxlr3PafOZEeClf1nhfd60kUtbB4dknz72v8R09PT&#10;Fi/2ALAZJiq0717dAKCz0Dq6az9dpdTfg6gNz1HjdSyPUv8PHlr5d/h9twFkHOwKSwD+/PN86n1d&#10;fPje27Gu1sLyU4fRrPL3P/s8OVXb0kLdhV/jmJqaSW+V8dZbb1gZ7PcVfS28NsIHH7xrRzC2Oh3u&#10;f0Tr99PPV5+Fc7FprHX/Y/7QTtnVbxu6xdFPEyVuM704qpkIIBMxTkTF605UwWCQCiUT8UEcRWEX&#10;4vNpeYMA1mnjc4wf/mDAQDyab8wACNPyzSCwkAns2R3yw8wW2Rx/FMp/INbjNM4fJ6ZE5ndlRoCp&#10;hWxau41Aa92G8mPaN9yE5j0czadl3bFH3uzvW/8mgPlso0KZ0yUAYbmH1odtTriYORvlD8YArS/L&#10;qxoBwh4G04sik1tEFnbKzhCvnk5QbUSsVpeWS40K0zoDoNAuMj4lomJDNwbUvQes/bXvoE8F44pt&#10;poc+6oxYEN0Q9uhn0cDhDArRWBDuW58PcdneB+F7gf4Zhb7/ToS2tf7n4o/iH/l2Rgb//dA0zT9m&#10;APRs7FMAVjDmNBtb76UGgGLtD0aeNF+V/dV/7/M2KtIImNb+aB0724O0DnEk2k1rHBtVjTQuGNdm&#10;F+oX7uC5F1+I8Z07V9/0fyXNkz6oqvBpZAlAo1TkITzEDqwx0uzZvm17WRxt4aFkcLi2OGLYQskI&#10;1Qh33F7f9H8lLX/2vVo7/Tdef13+1YOXa0TFpx+N9K5W5peW5KUX1j73GoInc9l7pPvGG5koXg09&#10;f1z99jcoUhth/z4V6UEg67I3NzOjXgbCjJJDhx+I19I6L/+NLsj5P7PZAvVw3wO1GwBGh7OZGUXd&#10;MHQdfVyZnZtLL5WxuLT6fc+58+diHZTXUd6OuquV9s61jWGzszMWd0EHb8wQm7XxIw+vfkLMK6+t&#10;3ec9GqffGBT/G5trHNVWrr/pevnm25WXQHz00YelukoMn//81dwlAO+75QZrccstt8u507+ll1ek&#10;vM1LxpLp2anU64rs2btDvvpq9eP43tR9TNSgt45jAEklKvpLx4NuPIPIJdm6f+geAHoEm21cF0S2&#10;CZtgADAx40dPcR8Cy63V90LIprRD4DijAAR6xQwCGAIgjLxw8ke4uX0DILKi8QFhnUiDoLWp2moA&#10;cNOxdSr89r3yXmdYc6hTFascq9Ko26fWyQU91k6XA4QZFrbGOwhMy0cY4VYhrrMEJoMfO5t+WmTH&#10;ZfJm32B8WEjTqNXpF8c2AZzRTQC3ZgYQTVPzNb5UOrHAxH4wmkDw6metw7kFkR375ceevuxYQstP&#10;diRXmt5aLh0R7MjlZas+tHV2y199g1mauizFpsZr+mEfAG+MiuI9tKf5TY1I6EterLt+GtvBi3r0&#10;IWc48OLd0vJpVzEkxHTc9dhP/XfGbT5o35mwXEb9dfSJXLuRZwCUNpnL3IWZqob46zl33oPwJf4O&#10;fXClfpuXv/9ee7OzFIxqP/HE0fTWmqR5wB/dTTfVbwDYuWdnFo8bhausg/ootpceZhohLR9+y448&#10;vPLIU7NJ08YU+IH+2pcAHDx4sLIsti60tv0jYpgoCvJyXQNt3AhpnrEvRrMp6l4YeV0qgtHJUprN&#10;5q1wRGF1t/ZIbTEY7U6f+j29dcHYvTv7fsYjDEM/1BkT9dLdnX0vL7u8ZLT86fts5Dx1hTb83tWf&#10;zv3331/zNOaRwcGKtOsZqb1QnDpzNpY/zd9PP6x+CkC9bBrPNgGMe82E/4anjtX/37AapTJk8ReD&#10;MWmyhqNNa+Xjj7Nd7c2FPov/un+bvAfAe+9mR+6pazbp8zNmyM3OTaZe18Xrr7+aGUCTPVcuRJla&#10;hWNPHa343m40Nl6OauCMHgPY3pudXw8hFDemc0KqbBTTCyi8xyum/ifCHILSC6OYRiL8TTB5wYUp&#10;2OGajeJjpDWEg2iL4krvYZNAjKzqlPsgctXPyEQ2ury0RfYVgxEgTAtNv7iNOH2If6enQ2TL3myJ&#10;heULAjtMr9cRf83/hM4ECCPtOqKt1zXvS/vlsyHdEbcy/nqdbtgnM0vZPgAqMi0tNQCoC3WpSxJQ&#10;z5pHm/of9jDQ0fjLrpKbY5yN1VPpGK3MoqwbHN6lR5WpEWpBTxdQY0nYqBDr/O1EgCqGJPQvLYuJ&#10;b98v0WfwXl1YZmGGBN93YfAI760+EmOD5SXpw5ZuMCIgbMyXNwzAD/IH/66fW/mmshMa1F9BZwDU&#10;PwX8YpC2aXQNTGNdC8Td1l6byErJ8lUuBq666srKvJvLRJGuu6sXTF082qABwBv5VDzp55tvaqz9&#10;VfzrecUol+6BoN/Xb7+tba1rShZPXiYma5sumYId5+GQt4cfvvgzAPDwivOV+3prNwBcdeDqWBdW&#10;ryHOifEalwD4DcjcA80D95dGcC8Uvv7tATXkpdno1Fc1rhXjZnSlcl4IYnv4B/yQ9lpcyHytxM7d&#10;2TGAhdD/0JfUIFAv2VFjebnq6qvKro+MrvTMkNXT5XvrO5pP+2etBoB9e3eFNtB21yUgpd+h/5KT&#10;v/+W1bMfMQ+vajRpJmNhfwqMyGMZ1uMN7A+zGmn7wqg3MVH7EoC1+ORDZwBI6u3PP+s3lK/G22++&#10;Er8PzSYtQzYzLi/Ts40ti1mJt954zeIvfb9L/+ukMVCPeMbq7G7sWfBCckm27hkVXp39dqRbFCfx&#10;FcLbCfO4pt4LrVSQ+Q0BndDxAiuGxxpziCwnkGBsiCLfTfFHfGmcyLMXd8iHvVeHHfnDjuvT2+TM&#10;3IwMxy9r5dTFepwJXP1xyedkTr/0CztsN38bdVfjiu1qryPumidd64/ZDyHPOvXddr+fFdlymfw4&#10;OCgdFncWZ5pezS6fk9dGx0V27xNZ2CayuENkcUtm/FEjwKaJsCRhKhuJHp4QGQoGHW332R3y09y2&#10;so0Ts7JWSasmV7AHNT2JwTZMXNotMqtLETQ9FcHBOKGzJGwWAPqBE9QQ/bq/AwwE3pikefej8+hz&#10;camA77/JNfQZ9Hn77AU7wgWH/mjpewMWjA/of0jT5TH2zVB2NVLk1QBwY/qV3RBUtiU2PGr+1CyN&#10;u6hLANoai9vyl68c9dLrpRFynV5WejDU6eE33FjfBoz4HjxR5x4A//z9T2VdhrgaWQKglMUXTtfQ&#10;8hXV4Fsnb73xetypvFH8XiGWlzD9/tFHm/tAvBoVdWzrc/PS11e7AWBudtaVA/0lLw89VNuGhNu2&#10;LmZpIx/FfDDO5GRxYeWjuJpBWn5dV6qvzcaOprMH4MqR1gvBgWsOZPE7wz2+172rtO31N95k09R3&#10;7tmT3rqgbNuRnQRhhijbAyBrBx0lrpeO9uxc+muvrfytqmqgxwhunW1x333ZsYu1tOE995VmC/j2&#10;QJ//5aef0yAXhVOnfw/5qeyXP3zf3Dxt3rzZ4i3ks98YfNcef+yR1Ou6yPKv7Yyj5rKyTdSxBGAt&#10;Pvzog4r6Qvv+1WQDwHtvvxaX6DWbtAzZdyEv0zPNnQHwxpuvWvxFf/RwcKQxtO709wMGrldffTX1&#10;8p9zSbbuae2UXX0iM1vKxZJNmYfAwsiqE0ZR5MDpPbwPIsuL+SiWvDgKQs4Euhdizl+8nsTnBRaM&#10;ACrUbH034vXrwtVPmEpu4YLINSE5J7KwVV7u682EdpNmAOiPpLqH+wdEtu3PhL6Kah1Z1xF11KPu&#10;DaBT8XVt/vSSCW1Z2JUZZZb2yBudAxVxN+pUbD/d1SkfdHXLt/1D8u+mzdnMg+VdIlu3iMwsikwt&#10;Zq868q87/k/r8hBdLnGZ3NmlMyWy0cn4EFvtQaNG15bLywvDAyJb9mXGBhW/tlQiGElU/OuyDT87&#10;An0T/QJiPBqEXD/x/RZGo9ifIPhD/0E/iiI+9BmIcw2PYyUt7nA9xunCxTjS7wxEv+/n4b3FFTYB&#10;1H6pm3Nev3GXAGSjiJVt2mw0Tp0e29a+9trLalheqzxcn7MpoXgYzB6i0gfXesD57o8/VpsYBH//&#10;+WdFHcIY0cgSAOWxJx535QrxNjgK4b/rjYK6gcMo/KMNjIi9/dab6aWaSH+n8IDW11v7MYA9vaVT&#10;FtQoVetGeuCjTz+y+kyPdfX97sy5M2mwphDTwyyTGk8BqJe2trbstAib5VH+nbpQ+LpM3Uqsdf9C&#10;sXXLsqUblwCENmlkBkB32MT46muuTm/JC88+VWbU9E77X3sdSw4eOHS4rvpCmdJ0ce3qqxrbZ2U9&#10;nD1zqiI/6Js/fP9T6n1dbJ6YtHiz2TClcjfye7caFeUJMw0mxptnAPjow5UNAOfPNve36q3XX1v3&#10;f81KpL//9pyfL8jkVHMNAK+/8bqlpb+DpbQaK9P777wp/0rt+69cLM6cPW2GjgcfPCJHHn5Qnjx2&#10;VF55+TX5a52bQn7x5Wfy6/HjcvLkcfn6m2y24ssvvlzxXHbltVfJX3/9Kcd/+UV+O3FSTp06I+fP&#10;/C6//HYijfKiUX/rbgDOaqfsGcqEXhwxxYi0FzBOtKcjrer8unwT9EFwQZyZGMfO6V6QOYEEUR/j&#10;Ctf8KKmli9FfN7Xf9htQP+6aiTy/ceCSyCZd6uDypCPHU/pZlwLslBv8GbruDyztgLW4bHQ8L2Na&#10;xxPbspH2kfFwIoCmuZCtc9d9AhZ3isxvE9myU36fW5JXhjfJLW0dckWuKGMY+V/hfN9KV/1PH3nS&#10;EXxdDqCvk3psoU41bmuXN/oG5OeJWTk3viBn55blh02b5RNtY83Xtsst/xMaT8hH3MCvrry5MLp2&#10;Uetm216Rhe0ig5uzPqUGCN2fwUS0juxj2j76Xuibtg7fzZxAn7JXXHcGLOuv6QaAMApoODdNPxoU&#10;wkkJ9jn4j2khHdzT9+5owvj9QP9FHw3fk7Kwej2UVWel6OwPXQJwYKPPAKgcTWk2Gqd+/9Y6f3cl&#10;EL4aY+Nj5Q/i5jeUqc4/bezc/8gj9Y3y/PXHHxW/L3iQu+H6xgwASowvKd+Dh1bfiCoF4Za21Hbe&#10;cjWw4Rycro9UI8DRJx5Lva5KbzjmsBHS+ii2ZaOnfb29qdcVQfhiUXd5zqaQ1psf9W9GFfeb6d+r&#10;u/b6A2mwdePjtzxcoCUAHXo0nW5yGGZ5+P+jC8Xm4ZHK8oXXK68onx6vnAxHwnX1NPabsh62Lmcz&#10;AArhHHLUkR7lVi893dn34drrKmcAKNYGyUwMzFzR+nnw0OE0SFXUH/JZC2la6W8Qllod/7m5wns1&#10;Tp07n+WpygzP4z/9knpfF+MT2QwAbMCK9eDHHqvv924tSvUcymKG1bxMTjZvD4DPPv2kor7wnT7b&#10;ZGPlm2H6vLpmk9YVDKBT07Ut36qVt8KxicVi9v/iXb1omPYGBz6azZFDh6W9PSyVXsM9+fQzafA1&#10;OXvuXJXfCbisrfJVZlWk7r/iv0t5HZxRK3D3QCZETRwFIVQm7oOY8SI9CnKIdRUz2MgsCDUNg837&#10;TPA4sWOiXv27+Mw5sQWxFI0AEEpBsEdh5QRgDBvyZvkIMwFGFrM9AHSd+7iWNxwbqEJycNqWAsj8&#10;dhnWH7c6BG368J45/YHUP5qCzSr4vXdEZE7XtU+JTC1lpwLoUoCpeZHhzSJt3fJhriBP5XKyrA8m&#10;MR7t+JUiqxFnG/ep07KZaEe82avmcz6IcnVX5nJ2HN+nnR22fOHlfDGLQx8qdJfTGPfKBoeVXRbm&#10;Ux39335lVicwGFl760yJyWzWhLa1zpLA1H3ra+gHzqE9YzwQ2ehTwakxwfoz/LhwMW4YmNC//KaY&#10;3iDgDA0WxhvKXL+0z3ovfMdi3w7pxO+E7lMR9l3QGQAbfRPAKq7ZIN6u7sYe1jWsGr5WIs0/XPaA&#10;kJdbbq1tHT5E7kN17mx/7uyZLE0/hTk8pN7a4BIApb0jHEFVLI24w9XKxx+8E8P8fe5UertmMM25&#10;5PRzXo4eq+/EhHrz7ylPv+T6++s0ANjMl2ydu77/9PMvUm+rsn/nnsyIYHFlcWgbVeTLpq//nQZv&#10;mDR+rFFtNroEQOON59w7dyHR+DHVOq69XiHd0dFhyeeK8uUX9bVdM9iynM0AKLRlo8MwOK5kpFyN&#10;jmDEuvmWlU+LsTpo000Zqwnx2tI8dOjB4L82A8BTj+umXSs/F/h1+Hsv258GvyCoWLW0q8zw/OWX&#10;ZhsAJmJ9qfiHMezpY0+mXtdFWg78h0yON9MA8GlFOtp+2l/PnG38P6Ea7771Rt2G91pJ270QfisW&#10;5xs/Hacab7yBJQCl/zxohHpAWP2f+C/ZvS9sKpy48bEJWZhblP4+P0O5VMe6GWw9zM3NZ3VV5ftZ&#10;5qodPa6bzl6gJW218t+lvA5+0zW7egygil8VJWWj70F8ewHjRU0cuQziH9dgKPAzBeIMgiCCEK5s&#10;RBWiHSIQ0/n1NUwNRz7Unwr5mB8v0BAX7rv0YMjAzAAsATDhtygyt1O+6e7NhG6VB5i1XZXOW8jJ&#10;FXqk29LObJ37wrycWVqUp6dmZV/fsGyyo2JcuGDFrRrXBXGrp9NTKMhClSNN1nLVDCO2jie8n9Uv&#10;q/Y7NYKU7aqPtkJbVllOgnaHGEff0f6LUXgsCbGNFnX6vuuP9hqWFcAQgKMY7Z77HiB+CxcMTxqv&#10;GZb8soIQj6ZVZhwIccR08R591xkorF+HExqKvSIHbk+/shsC6zO2frXyO9JsEG9HA2e/K+iLK2FT&#10;HMNDx0p/PrWQjeLm5ZHH6pvm+dvvJ11aWfoQMLet8mC/FseOPpHsZ1IqW620dZZGMdZD0U+HNHGY&#10;5eu9jz9Iva7I8HDpQaMRfPq6pwFG5QYHB1KvVfnqaz0HGnHoyGpR+odqC5ticVT57lRz111dOb27&#10;EbL40v+ZxupyNXr7BjJhix3QXVkuJCayUoFbyL77zz3zXJnfi5GflVjeui2rl7ZgrGjgewm6OrL/&#10;5YN3HkxvRW6+9ZbQ3uV1Y//DhZz01PC7+sCDh+rOI/y35YoVs6zKXd72wnjtrbfTKJrK6dNhCUC+&#10;4EbMs9dfT/6ael8X09PZMYDFgu67Uloqd6zJpwCUPWPlSxsuLsw1T9S+/17JCAyH8pw+09zTM959&#10;W6fPZ3E3m3RpL55dZmaauwng22+/kbV9lWeJWnn7ndJpCLPztR912UxefOWlivxPTIzLX39VN0oP&#10;hNl5OPGi3jLfdtOtMrMwL3Nz0zIyOixL8wsyMzVVkQd1eurJ5NSUbNo8KsOjIzI1PxPT/a/471Je&#10;B6d0UyjdBHBqixNDGKGEWHdCLIowbI7mBEwqztRFP07w6EZ4USwFMQ6hH4UW4nBLAGLeQlikCf8Q&#10;bxbWre+G6Ld7buaAHQnoyqef55dFlrfLLrPKoyPX8qBW+WX3rletv6NjIjsvkw+7+mVbmIKvhgb9&#10;g8AP+fpG1et31UQ6nB8xsB2d9aG9yo9avU7T1HK/MDEhsrg3a08c92fCGoI5bNIY29wJfjPeuNF3&#10;M+SoIQHGgiDCzbCDvuD6nIXxo/c+HhgP4NcbJpwBC/1OX+MSBd/fQ18v689wzjgAN657HugMFV0C&#10;oDMAukWu26gGAG3L6n2h2SDers7Gdn6tJV9d3f1VZ/3gQWdoeDgNUkE+GAwffbS+JQAnf/MGAHxH&#10;srq95eb1LQGx+Kp8Z5e31zadH/43jYykt+qitCEc8qKvebn2qtp2I//1t1/L8t8IaR1onnT0dXRs&#10;KPVaFYTDb2Z3T3fqpWZeeP65GJ8dRVdFIGHHY3UdDR6B6cniKvUFjOI1m+7ubF16tsYW/yEX/uHs&#10;LT1/u1CUdr/7dnB+vfuXn31p/+k7dl3czf/AHj2m084Jh3Gu9J2ol6JtMpeTu+5Y2QCgxDbX0ejw&#10;XdTfNhg8X335lTRIGQ8cvj/GUSt//vVXmfGnFjfV5A3ZPGfO4hjAyt/D48ebuwngdBAubTplWQ3l&#10;weD51JPHUq/rIhVbKFszN7b76MNKAwDc+SYvAcAO+uqaTZp3HAE6Odm8ulLeeUvFu27uGr7f7re9&#10;Vnw+r7zisvT2BefAVZdX1Ndzzz2dequgvwe//TnpaNeNlbPfmvVgo/vxfyQnhw8dSr1sCNZXyv+I&#10;k7o7ts4AmNxaEjBlIiaIHRPt4XMcwXRi34RZImgg1CGAopEAYYL4R7xR5CcGBSwTMBfSiX7D6L3d&#10;CzvFI3/RTwiHsPG9y4O+6i79ukZ/drv8MLMkm6r84NXs8KV3X36d1q9r7vvj9ewBDK4ijv/UVf6x&#10;FMK6vYZdQX8Qsvfb9Udh+z6Red18MrSRtZu+1/ZWIazvsQZflwCgP7nZHmYwgCBXAe32lYDIxl4B&#10;UXRrfG66vzlnJPBGgfh9cH0s9v1qfcz7h5Eh9G+ki/DWR1Fe/RyOiLQlAAsi7d0i19+afmU3BKU2&#10;1T5c3leaDeLt7LhwBgClmlD27sljqz+8mcU/X/8oz4lff8nSsD+5LA+FMH3wphvXtwSk3a0z1lG4&#10;ekYbfzt+PPr955+/0tt1UW00BK7bNhatMnoLp6Nayb1GKI+3ZOCdnFj7aMPB4aFS2HxObqtxWchq&#10;7Nu7J8lTUkcVdVZccfSlFsrjKk3RbzadXb1WR9X+0y40aXo6Aov+A7p6snWs/xV7d+sSkNIGkujb&#10;KszrpS1MLb/rzjvTWxVkaWHWQfZ70B5nCK1ufDh0pL4lAODxJ5+uaJOKfu6dtVf99VALZ86EpVZ+&#10;Q9LwHTtxorlLACbCHgAQ/tl3LS9PPb36f0i9pEtdUJ7pJm5s9/lnn1W0E0bP//jjbOp9XbzxZjZ6&#10;Xm8/q4Wy/xDt+8EAN9vkYwDffDMzYvhNAP1myYWO0GY6E0WXfukspUIxe5/Us/5P3XH76sa9ZjM5&#10;mc1e8e7YU7UvXVH/6QkIV1zRmLH1maeezdptgxwluhobN2erYAaAzgGRSZwC4MSJCSuMzkPkeDEO&#10;IRREmQkfjNhD2MCAAFHlRk+jcEpEVozP3Y8CLNyP8YWwtqO/G5VFvvXVljWEtf5xF3dMFw/TwDHN&#10;fHA8C7Ntv7zX0WM7PadfBrhqDzgrOz8aElzFA97FcWvnuzJfqchrzCGOvLyoGx7N78w2/LORe7QB&#10;ZmVou4UTGyDU0R/ssxPXdh39BQaiMCK/ORyph9klsS/iM6b0h34R+5WfNeD7X/CD2QXoa/E+BH61&#10;cFgWg/SCw7Ib7YtaF8Oa51mR9i6RA7ekX9kNQWzTKqKt2Wic2md7exsbcUWfW4u3337TRoSzzd2q&#10;G+ZWA37qPQXgVxgA3HcE09Nvuml9BoCPPs6WN9gDW/i9yUb98nL8l+Op9zJ27czOK1+r3LVQWiqy&#10;0u/ISteru0ZI44gbC+Xz8vEnn8lvv/8i//z1T/SvR1w9cexY9h+ggraQk+6+xvrgSiwsLoSZJ678&#10;4Xzqyvxm7ptvvk2jqYk0HizDaDaYAYAZBv47dKG5+7Zby5ZW6BGLxdDON16bbayo7xsR281i986w&#10;pjb8dmIUXtujXtrDb9Xtt9+W3qpgYmq8rF+hXbKZfkU7qnMlHnig/iUA4NDhUtiaZlOGemk2p37/&#10;LSt3xX4kzTcAjI+NWbwQfhipf/6F8qUo6wX/E/F/I6Q3M9s8A8DXX35Z8T+PWSR//rG+Xd9T3nrr&#10;9fis2WzSMsAAp1POm8kb4RSAXNnGtyv/nkdXtgF5Iesz+Zzcc/fdaRIXjJ07s+VJmM2obmq6vv0k&#10;Zib1d6ZUZvzONEKxvd3C45ms0XguBhs3Z6vwe74tLAHQo96cUDGhBBGdiHVbk++XCUDAQ5xD+CTG&#10;grL4IdRwHVOonUiLo8EwGDi/Ma4Qh4l/CDKIQ4zWIm7dZT3kRUWhbVbojAI66qrTrzVNXRKxbZ/s&#10;T46v8i4VB2u6KmKppnsX1dXwQ+VcI3WgMytkdms42m8hawt9Pxna1dpD+5d+Dpv/ReNO0t/MQZDr&#10;1HlnBELbWh+BSPcC3Yt4HA/p+pNdD/0Km07C4BDTRx916/6xv4TPX+yzmOniyhj9LGT+dONDLAHY&#10;oAaAtihayh9A1DUbxDswOJjeqgkNW+tGOh2dYeO8at/HfF4621aeig1/TzzxeHprVX457g0AmcP3&#10;6qYb17cEQKmI22Zt6JKK1df+wv/E+Noj5GtRcSZ8eNhZ1qNH9fzn9z+Qjz74UN576015+fnn5amj&#10;j8qdt94oN11/QK64bK/kk2ndjVAKHx5MVjTAVoqUDt0LIZ+TkZHmHa8FLr/sipIYtPapnMKe5uvX&#10;kz+m0axJGh9mZTSbHjUAWHlKhjSkeTFIywnX3VWUnTu2m8B47PH6Zuk0k53bt5XVj/+tqRfMFFpt&#10;DwAP0vFtkv2WZ+7OO6rPJLjrf/c0nEfl448/rmiP1dx6RMNKnNddxp0Y9+70qeZuZjc2Nmq/M9iU&#10;EkL9ueeeSr2ui5We16abOK39q88qNwGE8fDPP8+l3tfFO++8Fn+Xm01ahmz2REGmp6dSr+vizXAK&#10;AGZ/wKmh7cUXnpW333xVHjh0vxx9/DF57JFH5OGHH5L7Dt8r9z9wSA4dekCuvvKKsnAPHb44U97f&#10;ePtN28coXbZTL99+9439vmGJRT6I91qWEKRYHpKlmRuVjZuzVTiTK4j0DIjM6BIAiJOwwRmElo5G&#10;ekEEgWR+sV4aYscbBoLY0tF52wsgvJaJp/A+Cv+pxDAQBBbe49Wmdodz4aMIdHkoMxj4fKZphrLG&#10;EeNwGoIeSbflMjm/dbttVmedb4VpjY26ZsbVTHeh83Wkt09k+QqR0fGSgWZcj/1LloFs1r7g28y3&#10;MYQ7Zn6ENkQ/suMDXb/1oh9xmFEAxqhwzZYUwI8T9WYEgDEKaYfNBu1zEPixz+J6yKOll/R9fE/s&#10;uvrRPqiGKZ0BMKM7sIlctzGXAOiO92WzQtxDVbNBvJs3Nya+NGxbDTMAQNpf1ZU2scrLK6+9kQYx&#10;sGnok0frm+ap608r0wujljdUP96rHkZGsyPSqp0Jvhq1+KmVNF085L304kup1xWpNd8rUZ4Hb7wq&#10;H/FYyx17vLlHeSk///h9EIVu5KgYDBXJb3Kj4igtR1uIv9l0dXVn+QynzWhb4/tzMRgL0687ipmh&#10;Ky23Xvsv2bZlSzD0hDy5GQv1kpUvL3fesfYMAOWzzz8v1UWVPU9WysOhBjYBrEZZe7hRvdVcs/jz&#10;fGYAqHY6xblzzZ3KvmlkU5ZW+J2DqHqyzlNP1qIQvsPZs2n2m6Z1PD3dPAPAt1+hz5R+L2HQOP9H&#10;c/cAeOfdNy/YDJDUWIKZcLPTzZ0B8Pobr2Txt1f2s1r56afvY5gjD96f3r4gpHlVd+sdjQ1AWfjQ&#10;jhi9b2TWlYV3e6Xs3LY99bJhqL11NxAndG1c92BpE0AvWLy40Xs2mupESxQxfhTeCXITNhBlTtxF&#10;sRXEmhd99tlPv8aUcIg2fQ1iCyI/CkT4hSBzcZpfZxgwQYfR5pBfNXRgrbkJskWRPVfKF3290l3l&#10;y7G2q3zgviiu2uhlen8tP4n/ag9Sdbt8Thb0R3DrNpG5Hdnu/CbUdRbAYmm0HuIdo/ZxI0nM4NB7&#10;YXM9iGyduaFT6a1tJ0uC2u67/QNiX3B9Oba364feUIT30fiAcN4YgPv+O4E4EoOafReC8cH2t0Ae&#10;gp+RyawOChvXAAABV21pSLNBvHMN7oarYVX81sodd9y0yuhwVuZq4P4Tj9c3A+DEifIN7iyN8IB1&#10;QxMMACdO/Gzl95Z9CLInHqs+Enr1lVdGgdAMst/C0gMR9iZ44IHaH24efihbh6ybvDUC0sYIIHZh&#10;37Oncn3iu++9W6qrWGdZnovtK88CWS/dvdlOyuYqBFp5n9Q9WeohjSsfDA3NpqcHBoDK79DF4Z8s&#10;/SRtzELp7e1JA1xUtm7dUpY/fBcbe0DO6viuGmcAKB3BQFPxDIDf9Crfr/sP1b8J4ErML8yVpZu2&#10;U5q33n49DnP9nD+XbQJYsW5eDQBnm2sAGBvLjK7xOxD63uNPNNd4qEYkW2oD46GVJy+TTRzV/vHb&#10;byrapi2U6/SZ5s6cePOtV5v6v+Mpn5IPo0xB5mZnUq/r4s3XwjGAHaUTdODqYWp61sI89XRzZ41U&#10;Y2l5sSKv9ebXk8bTSHx33XdXCFf6H/n2269TbxuG+kq3QTiljdIzKDK7VBJUKk4gpqKIDqLcT/2H&#10;iIqj90Fkw08UQPrqBFYUX06IRcOAE0LRvwtjfoK4L8tfIsIgwDCbwYQljBQhjRinvg+jvSrI1O+E&#10;nks/mZ1Pv3WnXIvNtNI/zVrcamFWu1eHw0iAfdYRF/dgsVGc/uC+pGfbb7s8m/qvwt/aKQh+E8ro&#10;AxjZ90sC8Dn0R90k0PrDfNZuKpxtCYf6C0YFMyboZzUYuD5i10IfiaP3wWBg7zETIPixsMlIPjYO&#10;jO9d3PreDEqJQQyiH8YNKzPSwiaAk2ETwC6R69a3BvxC0Y6Rhyqu2SDexfn59FZNaNjV1rdWQ8N4&#10;40b6kNperCwnRvSOHHkwvbUqcRNAn154SL3phutT7w1hgi/9PVjlQcvuF4uytNyY0SWllG55v7n/&#10;nntSr6uCcI0Q0w1rgLVP6OuuHTtSr0ZHT1up3bXuCrqURNdlFuXkyeauGfYcPHhnWR2t5h6uY3Qo&#10;DYtdqptNl+4ErftOhHT8d+diUW2UF+7TLz9NvV9Utm/ZavnAvhjR2Og2KqyVvG3Mm5d77r0rvbUq&#10;aZ2Yc7/pe/ftLfN/1914GK8/j9X44ouvSuna/hor/5+oO/X7yTSKuvnz/J8WVzUDwJkzp1Pv62J8&#10;czYLBdOg8bv31DPNFXNlv0/hP0v701QTNwE8ceJEqLdSfeH79f33P6Te18Xrb2TiWV2zKW2yl7UF&#10;DILNnC2hvB5OMtA9Bqx91jPDp60gDz1W34BCIyB/WdsW7VlmpobNcVfC6jd93qiz/N0dHdkeLpfA&#10;BoDKxs7dCpgBoG8kE0smgFSk6NRrjExipBOjnRDYQfRE4R6chYdQCuEh0iGuorh37xGnxQG/YUp0&#10;DBeEky0jCNfjpn66kVw4T17zZRv+qQgM6/0RZyyLMy4gXd10zuIN6eo67KFxkbmddjzgjD38oTOX&#10;drS3zp509Iacizt9UFa3Uhq6vllf9cdfNzwq5tqkmCvakYK6qZmG0x8if9xgKc0sLWwEZKInCIMK&#10;wdCoC/HMaF+b3yEytU1k04TIhApfnfof1r6r0zbU9hzV6zDwhNF8OxFgOmtbFci2aV5oP/U/MS8y&#10;s5SlMbectbfOMtCjBLUvWDuHPmlGBH0PgwH6BgxF4TX29dCHrR/7fgshD4MC+rbrV7Hv+nhxHWH1&#10;fqgDNQDodTUA3FDb1M6LzfBQdib7xZwBsLi4mN6qCQ2rUzHrpfRQBadlzf7MdQrkseRUANw7erT6&#10;qPpKnPi1cgYAps3ddFNzDAC7d2cbj+XbsvbSsqx2RE/24JKTE6ebc85zWj48HBx+8IHU66ocvP0O&#10;GRutb1MikOahLTwATo5Vj++qK66qCOPdheR02LAMLu4YH139D5VpeP2fqCd8rXR0dmX9K9n4Uf9j&#10;Lhbffx9GLTEyaiOl9dXXhWLr1mUbEba9OJL/2HrRMFrXt9a4BAAcOXxYiisZccMDt+e++x5oOI+r&#10;MTQ0WP6sU+2ZQ3ds72pPg9bN+bAEQE/TSNM4f7a5a9nHxmAAKH9OfPaZ+tdBr0Zpd/RgTApOz09v&#10;JlkampbvM3n5/OPmGtNefz0YABqYDbMW6d4P+P7NTDUudKvx8ku6BEBP+QgzAGwpVOV3qhba2zrk&#10;q6++Si83lfGJbMNKdX6vnvUQ+0vYPDf7DtT3DIZ8+BMFNjIbO3cr8Ls2ysBANuJtm+aFUUuMckLg&#10;RNEMUQ+x7kZFoyjCPSdwbATUGQNwLfpx4ioVY1EkqQvrxXHmu03v1k3TMD08bBpnoh/l0fCYgu3S&#10;8QJMr08Go4OGUyODxmnTsWdElvfIh5vGsiP88APi3l88p5tR9Ui+qEcZ9UiubUxym7ZKbmhJcgPT&#10;khteklz/ouT6ZiXXNSW5gh5fpVP+9E9Pf5DCn5/7oy0JnNLnynTX744OTojsvUFkSOtURbmKdB29&#10;x34OoT0x+8TaJRh1tO+occBeg6HAjAdh1FzbWUX/lr3y78Co3JPLySttbSITyyJzW7KZAWY4wKkP&#10;ml7oK17Uo++hf5b1U389GJr8vThTwIeFH8wG0PfuOxTLiZkNMFjMZ8cAblADwOzMdEX7wjUbtQJr&#10;vFdecUV6qyYazdfy/FL2PcFIHcqIncWTETuk89hj9U3z/MUbAGB0CA92111/Teq9YTQ+FWWYqZCN&#10;PBZk2/atZf5uvvWW+KDXLGL5gsN+BIcP12cAWA9pHtrC6NzmFQwAShrG8n6Bjs+rxuiwbiaW5CEc&#10;a4eR43M17sSdxoMN5JpNT0+vxav7KqT/JReTLA8lo52V2fLwb+r1orK8vJTti5Ds4F7vA7KSfY/y&#10;ckcdSwBAV3tHRZ+ASzdie/DIwxesDR99uBR3XvdtcEabrA2b8337489gAEhnAOTzcv7cH6n3dVEy&#10;AGSjwPgePNNkA0A0ICX7Scw0eVS7rL6sTbLfjldeeiX1ui7eejOsny+sv71T0s1dC0U1zuRldqa5&#10;xpLnnn0utH1ID/25CX34QlBq03IDyXrQ8G3WRxqPM6s7nc2c9bXxiYnUy4aivtJtEE6bAWBIZHyr&#10;yCimMbup2F4EYRM9jG5ixDP1C2FTMQoa/FgYL8iTe9FIoA4jrEFwTepa8cUg+HUGQhhBtjzrlG81&#10;DuhnFZVBfOnIPt5bPEGYmegKaWuaMBro+5H5zChidaJxz4vs2Ct39vRVt1LX62Ic7gtSZqHUTq8i&#10;Qx9S2yXXPiJtg9tlcPFG6d96s3Ruu1O6Ljsiu78QuV3PlP5TZP8fIvvPiuz4RmTsHZGlT0S2v/2X&#10;LL10XKbuf1s6r3lE+q64R3LjOyTXoQIurAXMZX9SVWcIwK00WlCHe1INANv3iUzoJnfjIsNB9OtM&#10;i7GJIPBDXzEh7dbwe4Fu/kN/sM0D9d60yNYd8vnYZpkI6ekMiPd1J/0dl4lMLYSp9669zYW+rptJ&#10;oh9bmuiXoZ8ivegn5Mf6BvKGezB0pX7d98V/R/A90r5mr5qfBZG2HpHrtXU3HgcOHLA6rtZfmg3i&#10;vfbAtemtmrB8NjADQEnLljmdaVOMS23K/ObzcuThh8viWIuff/qpIg08gF9/XWNlroY/S9fSWKHN&#10;sFZycnxlYVwvFeULeTl86L8zABTttzUnY5s2pV4j3T09K/7eDwwOpd4vCA8c8seopa4gO3bUtjFS&#10;GhYbiDWb7u7sf6WQL8ZZJur8d+VCc+7sqZBmKX1dttTo70AzWVzK1tvGqegw+jWQt6yMeTl4Z/Xd&#10;+9ci7RPRhbzdclu2CdjRp47FexeKYvtKp19kfefs2fVtOPfnX39bXDAoZy77DjT7OLtNOAbQRi9L&#10;v7vPPfts6nVdxGdGG80upaMG+mZS0R5hhtoTjzV3U8PnnnkmptFssPQL7aEGUN0HZXa2uQaAZ599&#10;1uLXvWrSettofPb5F9nvT6FgxirMktAlLOshLXe95X/pxZfjDAKEffvN11JvG4raS7eBOKFTbfqH&#10;Rca3hPPIg3Dxghk7+EPAQNRHkRQcRI29D5u0lfl1Ysf8uA3e/Cgq1ufbpnAhXcuPxhlmHNgyBcwI&#10;CA7r93UE1eKEUAzLAzDF2vISRllx3WYbhPs6Oq11MbklpDGdLQPYdZnc2pWdcVzu1i+Ooyt0SKF7&#10;WIodI1Lo3CTF7jEp9M3JwMJ1svvOd2Xp3rdk6OrHpev6l2Xo6Hm5VzfHEhH9m9YxgJtERFeNX60i&#10;TUT0ELErReR/zs9V34nsfP1PGbz9FSkuH5T82H7JdelMAZ0hkJRllc3Q6nN5GVCLcU9PdgTg1HLW&#10;Xibgl0uj33EEXWd1hFFxtPm47suANgztuCns07Btj3zeNyw9SE/3bAibDv6pcWzZKzKgRgdsyId+&#10;oII7pBH7JkQ/+nzYINL3d+2v0Ujh+y/uY5kByuDii/70fSgbjAfaF4d1ecSCSFGXAGzMTQCPHXsy&#10;tGv5Q6y6ZoN4H3ywvrX1AP2vET7/9DMTSplYTr8L2ednns/OdsbnQw/UJ2q///GHJN5S3Ndft/5N&#10;AMGhQ/dZnPpQauVRgRYe9N95663oTz83W6yl5cPDar11tR7SPNh6/lxORjeNpF4j/8pfKxoA1F0s&#10;Hnr0SJZmsjFgOlK7GuV51yn6F2YJQHdXNrKso5Ply9Ya+w42wrlzpy1NXaoDQxeWfPzXMwCwCV56&#10;Hr0axeoF9XrX/xozANx48w1Jv3D5caOWJ387Ga9fSLI0/Eht6Tf31RdqPzGkGn/99VeoZ42//Le8&#10;2acAjIVp1TpbyEbpw/f2xRdeTL2ui9hWcQPH7LXZotbXlbnwv3Ho8OHU67p45KHDMY1mk56CY1PL&#10;CzmZnWtuXT0TjBjxGDyX5kZjYKA/5C3k1X4v8w0d2Qc++uiDGFf2WpoJVivDtjTIGUfrCPtfsfFz&#10;WIUTWrH9gyJjOtoNwaPiGKIkbJCH3fKxPMAf5+dH+v0UarvuNzzDPTfyWnEdQtwJeEyXVmE/NCUy&#10;EvyqsJ/Wkfp5kYXtIlM6A2AmE3mD46UR1kn1E9KwmQFBuFkcziCxeSnMMAhTw20ZgE7/3yUyvSz7&#10;3Hr75rt2m7Lft3BA+uZvkL7Fa030947ulM7RXdIzdbXMX/+ibLr+ecnvekS67vpCtn4voiuEVehf&#10;HoS+nqo9dl5kX3g//a3I9A8iuqWPbnW1659spsB1f4lcf05k5w8i298TmXzyWxn83yvSueMOyXVm&#10;67vVxQe4VR6C63G9eq6pnueuBhWdng8DTBzJR9+AMHZ7PmB5hraR+hnenBkS5rbIO6PDMpykhR+d&#10;2ztyIou7gnFJjUiaXujf1q/dyL71VYh6b/AK96Jw9/0e/QnGKSfovYvLZ9SFfTZifM4Apf1X+2ux&#10;W+TGjTkD4PTp37INh8KfqtZ1PWKkHtCen37+RXqrBrIdwdeTr+Hh8Gfk+pT/U8eGgNi747776tvY&#10;7ocffizrt+bC961ZewCA8nScOGrPdpT/4MMP4/4mzSQtH6au1rth4npI89Ae1mgODQ+mXsvo6tbl&#10;Vkn7BLdt667U+6q8/fa76aWa2blze9irpbwNaxXWad7bwtTKZtPVgfrK8gaxpW1+sfgNglUfwkN9&#10;Yd+J/5r5+YWsPkL9+1kK9WIG+nxO7r2/9s0gU3QqdNo3vNu9a5c888xTDeexXpCO/b+oIAni+cZr&#10;1zcb6vwff2Rxlxlesr559nxzlwBMbh7P9l9q01kwpbp88YUXUq/rIm0rlG1yan0juCmlNgl1F8Td&#10;vmSzyPVy4/U3xTZpNv4/W12hkA14TTfZWPL0M9kMgLY2GABKv4EbjfL+U3qWWw97du+yuHT2Vzaj&#10;IPt9KbbV9j+llOXJfrcrTybZaKyv1v4jftPG7h0M0+cheCDAghAyIe0EEfxEceRED0ZCzXAQRuK9&#10;MILIt/AQRjrijqnYwZ+O7EKg673hyUzIT20VmdsmMr9TZG6rnB3bJB92dMkXfQMiUyrWd4rs2Cey&#10;tD072QBlwE7yNstBxb0bBY77Bajw170Q1GiwmKUxuSxfdfbI5fbjGoROIgBqd7BAolPr5y7p2bRT&#10;BpZukJFrHpYtd78l4zc8J717H5b2LXdLbuJq6Zy4Qbonb5W2nQ9Kz2XHpPPa16XvqTOy9XeRq0Tk&#10;MhHZLyL696gHWg2/L7L3tMjen0TmPhWZ/EBk/FuRoa9FBt8XmfhKZNNXIpu/EJn5UmTxhIiOMx7S&#10;zX5EZO9nf0v/5Qcl1z8uubCOp/QnFvIepj/rtZrrwsJlU/Mf0YfW+V0iC9vC8X5hdoeJf917Qdsm&#10;9AubuRFGx3WJh20AOCsyv11k6175pndIRlw6mh9NQ89+1z9EnRXw0fC4yPbLRCa0T4YReW9osP6N&#10;/glDFlyYHYC+6mcIpPsA4Pui720vA3fahMURvlcaxma/OCMXZhRoX1eDSHuPyI2NncN6Maho3+Ca&#10;zXrjXW94pWzktYoxbPfO7fH9A4fqexj//vvSmb+pu+nm5p4CoUdqabzYlAffXZ0JoGya2GTf+YWl&#10;xk5cWIlSmfCQkb0+2IQ9APQB48fvvk8vV5DWLX6Dh0fWnspf+u2udLVy8y231eW/Gmk91pMH7z9r&#10;9wvzUNoVlgBU+1+4WPx6/GdLT6e1Wl7cUbb/NXNz85YPnKUejwFscAmA/jbdtw4DwPkzpyvXxSfO&#10;b1a4Furn0Ucanxp+9Q3XhrRCnoKB4sZ1zob6M8wAKO3MX3LnmmwA2LQ5mwGgJ4343dCfXcfIajV8&#10;GTIjfDbaOtPEYwCVHl0KFdd1l9pGN3FsJmPjm7J0upq/CWC6BM5mvzX5xAQlzgBwm9fBNYP77tOn&#10;9OZg+aryPLMeBgayAZPy3/+83FjHiUZpfkZHxlIvG4711dp/xFldAqB7AOhorBf3EEV+RBQiHiOf&#10;/pqJGD8qCr/Y7AxGAMTtRlftFZ9DeFsHHUbidYR/clpkeklkYYecm1yQ9wdH5d6ublnM5UzgqeAb&#10;102z8gV5bWCTnNOZAQu7s5Fm2/wtGB7seLgg5MqEWjgFQGcX6OZ023bL6clpubEtJ4PoiFW+KI25&#10;TPjnhhaka8vtMn3XGzJ6x9vSpyP8d30qU4e+ks4rXpH89kekc+9jMnDZURnYd0y6r3haBg++I5se&#10;/VXmPxfZ+Wc28r8zjO6rMWD37yIDz/8t8++I7PxYZPE9keGnzsnIayIT74gMPf+PTH0sMvmpyMi7&#10;IkN67etsxoBOIjyia5iCMUCNCqNHP5Tc5h0VG6iYq7c+2sJrISftKm4620WmF0UWtobj+nTvBYyS&#10;a5/To/0gjHX2h7ZR6AfbdtnU/8d6eqQ7ppH9wKu46UzyqAYc2bY3Mx7ozAFLI2wgqP1BZ5eYcchN&#10;yY+zWZzAh+ErGgJgGEAfdv06hnWGBCyNwffCDBAwSKhzBgCdAXBb/Zs7XSx82/oHxLdefzn1ui4Q&#10;byPYFO51hAdHjz1RKm+YSuxH7vQButCWjSgfOlTftMhvv3FHYsX6zPryLbfoop7m8cUXn1ekBff6&#10;22/E9+fWud42JU0L7siD+kvTOIuLSxbPNz98m96qoOL3KrTj4OBA6rWC7q5sY7tq7lCNS1OaIbgH&#10;B0qzs7yrhZL/8t/yZtPbGzYBRH3Heq9f4DbK999mRrW44aUzdv3XLM5newDgpI9oFGtoCUBmkL/v&#10;AV0M2DiTE1OWh3SadNaOpbpbq/7eeP3NpvRzn77Nuszn5OWX1jd6fv7PbAZAocopAH/80VwDwObN&#10;unmntk15fT7d5GMA03LATU81d8O06665uiINuGbS3qmbXBfkhhuba/hWSkbT8JxYVGNJvuknJjz/&#10;fLYJIJ4HmllXuidHM+IByFc2qFn6PVoPsbzht9c2m7WNNmt7pvjk448r6q3Z35sLQfNa5SJyVq3O&#10;OgNAR9ajGHcj8RAnGOm00ViIFS+IIOrxGQYBCKmwlAAiyYQWZgHAEBCmUes1jPzqSP2wbvq3IH/0&#10;jMgjQcxtjp2sIDmdamNWXf1iF6Qjl5PtugFcsT1LX0XmpBo4gjHDRmUx0hvWauumf2oA0HxMLcpP&#10;bV2yR+PXH3BdT55M5WrE6ZdM1522d43K+L675cATn8rkfR9J14GXZfSer6Tztndl/ulTsvWFv2T/&#10;s3/L/KFvZeq+L2Tfs7/Ljsd/kZkjX8vMYydl20ciO3XDv7DGX40AyyKycE5k+iuR3mf/kdn3RLZ8&#10;IjLxtsjmF0TmPxKZfl1k68ciW74S2fa9yNgnYv5mfsn2DFCnhgA1KOh+63qysNrxdQx6/tBz0jYy&#10;bXXb6AyIamGe1B8zPbZPZwGMwBAzmRlirG20D8yLDM+KDOnU+CWR2S3yZ/+A3IR49HzXFfYqwBGI&#10;asR5QWeJLO4WGdkUZrO4EwYgxNFn7bQAjPRDqOt7ZwyLI/qpQSz03/h98kYxndkS3mPPDft+Ib6w&#10;WaEaKjp0CcDGPAVAKTvnNdZ/Xnbtrn6ueiMcvv/umEZjZEsAmjH9uNd2N1+pn+WlLYyi3XNffQ/j&#10;ZWdiR5elc+vNN6fe101MI/nO4LuiD9vNJi0ffkvvv399MwDqEXVpHvJhDbyug6yFKGTDa1s8V7q2&#10;9Ns7dG18Qd579+30Vs08++wLoW+U2m7T5tHUW1VKZQ+CswlCrRq2caJrY39U6MXi6y+/ztJ2x1rp&#10;d7QZvwPrZX52JssPpqJrf1IXlhLVA5Yk3nt/fcuOqlFm0KzisF/Iauzfu68pbZ1tgJz9RqH/nPzl&#10;eOqtLs6c+T3krfI3/Owfzd0DYHwiOwUg+00t1evTzzyZel0XaTmwWXOz9wA4fe6U/dame3roazNB&#10;3D9892N6a92UNrLO2qMYTsHQY/CayfMvPm/x4pQZc/afsT5hrXQGo0IzOHv+bJnBz58CsB6y8lZ+&#10;x2pl69KyC9f8PnahuDRymfCnrq3o7s/OZDfh7cS5TUsO07IxRTmKeyf8o9AJIgYb++E+9guA8IaQ&#10;Mj9hNF5HeHV3d5wLr+9th3gdvZ+WI/2Dsr0rjH6EM31LDxhhF9Skw2nn6c8V5IWFBZGdl4noLvS6&#10;wZ+lPRlmBUyLTOrZ6+PZZnRz2+RI/+ayH7rKeFdz+uOiLvtzj/EU+iS3eb907n1YNt/1sex84V+Z&#10;euKkDF7/lgwdeFHG7/5Seg9+JFveERl/X2RGxfk7Ij2Pn5GZN0Qu/0Jk7lWR+Zf+ln0fiOz+VGTH&#10;ZyL7Tojs+1lk65sie94XmXzmlAw9+J3MP3lK9r8uMvfcPzL7usiez0UWvhDZ+ovI0vciczryf+xv&#10;6X09E/sq8tUAoMsI9OAxnU2gTt/rKnSdHaB7TecOviS53k0246I9CsCCjehX1kXlj0CZC5tEHR4b&#10;E1nenRl7JnQPBh2lnxKZ1vX+apiZEhkeFVncK2dntsnVhU7pSOJeqY18O87pD4nuBWCbRupRhGrw&#10;cftDlBmrQv/0mwNiiYD5hUEgXFM/5sLMBetj4T3uwfgFwY8447KBkPbIRGYM0VMArmu+AGwWV151&#10;RVlb+hHWZoG484XGz4G2/tHA9NpqrNbXcP3BOje2++LTSos3Rk9vv6X57b+8vBzWp+p3KExRdUsc&#10;tm3dlgZZN+lvAR7qH3pI5xw1xuk6NyZL6xgPggO9fanXqsxOzsaw5aOIeXnl9bVHJ7FzdndXbelV&#10;49VXdYS1vA8+/Ghtp05Ulv/CPFx1dndHI7EJIPcweLH47rvvsjRd2njY/a+Znp62fBXDGmGfx3pp&#10;Czvn335w/TPFnn32ycpZMnB6lncQCKsxEvdLWd8U7ny7jhpqPKXv2Xr57eQvFo8eYednrKk7d/5c&#10;6n1dYBMzv0eOvj726KOp13VRSqPceLO0OJd6XTc+ft9PPv3089RrQ3z5TWkp3IUAcaMtshMactI3&#10;0PjvcTWefvaZsHeF/89b+7uzFi+9oDvjZ3E1gx9+qrb5sBqRsv2AGuHtd7JZhO12klCpT9ZzolAx&#10;nELkjROXApdGLhNO2wyAgXC0mhPuUZR4ge+EEsQ7Rj3LpvpjlD/40VcbEVVBBAEUxDd27I/xBxGl&#10;Im1uyTZ4e63QYRu84aHCOoX+ISUdVz9Xs1B26XElusnV4rLIkk4DD2lsWsw2DtTd5XVa+exOeXSg&#10;R/pi+NUt4tWdpomOW5R8x6Dkusela/Em2XP3y7J099sy+8AXsv2F89J9+wfSceXzMnHH2zL5v0+k&#10;/3+fy+xbIstfiAy/KTL5nsj4qyKjz/8rk8/8IZufPCcjh36Sjls/lvbbP5P8vd/K0Msi3c/+IyPP&#10;/CEjj5yW/v99LZvv/0EGbnxf2q56RQbv/V62vCGy8LrItk+yGQBTb4gMHvtDup/9U+b/yk4G0L3m&#10;dRNBzARQBwOAOpUhOhvgmO4R8NWfkp/YWaqfdgjA8of8Wp0u4fhxdDwbnTejTNjAEeJaj/Dbtke+&#10;7B+WybDcI4Zf4YEl7RvqdFnAy109YcPIMLvA0lDDQzBUIU19tb6N5Qjo66GPxlF9+HUbCcb+j/6M&#10;12BMw6yD6C9ssqkzEvTzyGRmFNvgBgDF12++zhHRtTh/+mzcROb9D99Pb9eM9YcmnSt85TVXxePT&#10;UkNAPNv+wfqWAHz/47cVfTXboOjCzABQquY/rO+8EKTlg/h55JHaxGs1lsJUav2u10Ip/dB+YQR2&#10;qI4HQMSRCYiCFN0o7lpgw7b11PEzz+kMgFCOsIt1raRtANdsunuzGQAqTHCs1IVKayW++SabAYCz&#10;uEt9vTkPz+theiYzJNnshOT/q14w6+imJv1O6ChpVleV4sWm8q6RR+9/+7bGZ4Jhdk58pqjh+7UW&#10;P/+cCR4rR3Kaxl9NPgZwaDAbrEqfQx6v0VhXK+lvOPrTwtJS6nXd9A8ny49C23R1daZeG6K9LS9t&#10;hXYTgBcCn3f9/capIP39tc0Aq5VjTz6Z7TegM4ctvZKOWA+9naUTyJrBR59+VN6eTRDc7R2Vyx7q&#10;jS/+P4fvaLH9v//NroX6SrlBOJ9vy44BnIQo8cI+rJPHdHkTZclU6ej8iKg3EjjjQNm0f5eeXQuC&#10;zKZ86zppnQWwVb4dn5b5Kh1qZYdO7B7Sw4/iLrVKz+rmfltExnUneT1FQHf+V/G/JEf7hs1YgLgq&#10;flxrcCUDRbfkh+ale/kGGd79gIze8KLM3PaOdF75rAzc/I7sfvlvmXnouHRd+ZL0XPO8jN/1pQzc&#10;/6OMPv2njL8uMqKi/XuRma9ERl8SGX/khMw8cla6b/1ACgdek5H/fSmbHj0pY6+KjL0nMquj/8/+&#10;JcN3fi5TBz+ToQOvS+GKZ2Toni9l7tgZ6T/8q0w+/bdMHftThh4/JzPviuz/KzsyUEf4dXsdFfo6&#10;AwCzAPBeTxlQY4D61RXJOtlQDQSD/3td8p3Drty1GgBc2wQrqW7i96MaoWZ3lY5hHJ4xo4wuTzky&#10;2LvCLAO078ppZ3/C+bg0RBa3ZhsIjk1k/dD2iAizU8pEvpvWj70CMEMAM2Ig8GHoKjNwOQOBj8sb&#10;D/A9ielq/9fZKPOZAeD6jbsJoNLbo6N9+Ti6CTc4vPbGamvRrD9ODd/e1rxdZNP+lboHH3woDbIq&#10;338bRiuruBtv0EU+zSdNx7sLQSp0ss1Fc/L444+lXmsGcelDRy2k5dTlY9p3BwdrfwB87oWX7Lck&#10;mwGQ/eYU43F6qx8vp793MF4eO9bYJmkTU5MW3k9tr5WK8tt3tvkPV9gwLG1zLf/F4quvsr0uMG3d&#10;u/+aqZlsCYCORK83bxhhPniXHvTbHMrzVPqv1iPt1srjessD0njur3Nj1Wr88stxiyvbnC0czxfi&#10;//Ov5u4B0D+YzQBAnaEOn3vumdTrurD2d2nALS80dxNXkKYDt17++vt8jOvIkeYaSUD8PQq/CTDe&#10;DvT3pl7XxdEnjlm8Wdu7mcnrnIVou+o3qb6Vf/4tnZCU/lY3SnaiSDAYhte2Gv+fleO//mJ5yWaN&#10;Ze109dWqNjY+jdfaf8hZnVrbNyQyueBG8cOoZBQnyRRmiHYIGAuHHf+d+IlGg0T0xLiDEQDGARXi&#10;NhMh7Pa/eV6uzVe3KNXnSj+QO3W6l+4Er2fRW350ycGcvDjQWzpDfp2u0DkoA3OXyeTl98vo/sMy&#10;tO9R6bn6Genc/4J0Xf26DN76oUwf+VamD38ro9e9Ju37jkr/zW/L6P3fycSLInt+FrnylMgWPaLv&#10;V5EDP4gsPP6b9N7+kfRc+7YsP3Zcdrz8r2x+/l+Z/UTkcj0N4DuRna+LjN/3rWy+41OZvftzGbvz&#10;Q5k49KWMPfC1DN7zg2x69KyMPHRKep/8U+Z/ywS9invdmxNCHyP/EP/q1Dig13WpgB76otfuCG7x&#10;9e8k168bcWXniWZr3irrZE1XyMlYLie/qPDX0xdmt4ls2St/zszJDbl83Ago819u5KnmquWhI5+z&#10;2R3PD46ILOzKNtvT0yZ0+YuKey/wtZ/bZ0zTx3u/ISY2AQzvLWzo1/i+4DsBo1e8ju9I+D7YPSyL&#10;0eUJcyKFrg0/A0DxdYwRPx1dXQ/z89lO2epuv3N9dYB4msW/YTOp1BVtZkBeHnigvo3tvvsuG630&#10;Dv33ppuauwkgePDwfTalt80ZbvRhck8T92/wpOXD7uyPP9GYEFYQl547XwtpHrLfj7z09dU+A0DR&#10;na+z8Fndoa1We9B56aVs5D7OGGiwP6a/eefO1D5ymZYfRoRmo0bBsrSiCF/ftPB6+PSLzyxNzGrJ&#10;Rnwzw81/zfh4tj48O7KtfBZAvVg75nNy2+36b9wc7jh4e9m+DZaGe78apTBZ+E8/+ij1sia///Zb&#10;+G7Vb+Raje+/zwytmMHl3bkzv6fe10V/b3baStx5Poiap5++EHsAhDQ0rTBqOjo6nHptCr1WrtJv&#10;GPag0OVk68G3xYUiHmEY2r/DjoHNS38Nm8DWw8svq5FY+1mmXczQVMPymdX4/rtvsxlVTf7N9vW+&#10;3jZ46pljZQOujcR1+WWXZXXm9k84c/q31NuGpL6SbhDOF9pEBoazkfB0tF7fm9iBMAlnstv74Kds&#10;2jSEjN8HwM0YUHGnDgJqHPdCmqOLpVkCc1vks/YuGarSOVdz6ZSrClfMyYRuKKNTwBf3iszusF3h&#10;9VqF37pdUXJ9szJ19RGZv+4JGdh1SIb3PSyjVzwhXZc9ISM3vimbD34k0//7XPque0Vy2x+Ugaue&#10;kpmD78jsHe/L6MEPZM8bIrf+JXKzGgDeF1l8Q2Tq2GnpuPJ16bz+LZk89L0sPXtaRp8+Izu/Fbn+&#10;T5E9OlPgyfMyeu9XMnD9ezJ4+/syfvATGbzzExk7/I30/e9LGXrkhGx+UWTgTZHZX7IRfpUWuoGg&#10;H/WHw6i/vlcDgX7WTQd1mYBeV2OAyjI9kGT35yK58SslV8g2VcGIO+qlmhivdJl/Pcnhub5R+Wv7&#10;Xvl8dEJG0/DpSGIdDn9W07rZ0tyCyJxuDKkGAN1rIJwUEWe4oF+6GSvxyL8g3s0YgPehT8eRfP9Z&#10;vwduiY2J/8RYAOOCfa/CPhW2BEAXZ2xs7r7r4IrHSDXCgm0Ck1mAdQrvetF8NGsJAJhf0Gm8WR6z&#10;shYkHx4s7ru/vk0AT/2Ozaky5x++H3ywvv0E6qFsjeI6p6avBdKBgbC9Lfut+OjDD1OvNTE1FUSU&#10;juAM1nYUVamOs3Jnm3MVpbdOA4CS1ZcznoTZBP/K36lXY2R4tGLacf9AfSNPTz9dOotdR5P6e+rL&#10;d+m/MSt/Z5iu2WzGN2VHoGk7m8NO/A3sct8oX4WTNWwkaR0PpBeC2akJy0c0Tqwjb53tHWbUuP4G&#10;/YduHr6fpG4l/vmjdOJKLf5XAksN8B177eVXUi8N8evxbM8QCLNSGvXncS02j+E7kNUhDJ4vvvJi&#10;6nVdoBy2p0v8Pc/LFZfrE9qFIW1fuKW5xmYdaBvocYkax5effZrebhptzviqrq2jw76Do5tq20S1&#10;Vp6zjVqbewpAZngpbdTXLDSuoj/Sex3fB1/OYohn565dqbdVSZeMNZqX/4JLJ6eOM7repm8wTIFW&#10;8YOR/CB+4qglxIu7F8WRu25iJ4xsYpQfU6b9bIBoXMAsABVgS2Ht/6Kt/78jdoJ8+brvqs53nMpO&#10;FF34IV7K5eSnLXrc3zZ5oJZwqzr98eqQnvHdsuWGozJ+5aPSufw/Gdj7qIzue1SG9j8ivZc9JTN3&#10;vC+bb35Xpu/8SBbuel9GrnlOuvc+LlM3vCoD+5+W3iufkd6b3pDBB76S4Xu+kN4b3pCJgx9I/81v&#10;yeCN78jkgz/KwlNnZeZlkeEXRJa/Eln+WqTvsZPSdsOHMnD9BzJ2+0ey+eDHsumuL2X2sRMydfS0&#10;TDzzt2z/SmT+p+y4QH1UUPEP0a+fdZQfr5gNgHvq9JoaC/RvRU8KUKdfbXW6QeDV34oMXveE5Lr1&#10;+JtaRX/mUr+6DENPedB9H+xaMr18vU7j/7yjS2TLrmy3f11/r4YpfY+d+a1/4tWfBuAFPDa1TIwA&#10;+E7YkgIYE/BdwHUYx9z3Ct8bPQVB/RbVALCxlwCAlY4nU/f9Tz+k3ldk02i2pARuvZw68WuM65OP&#10;Pk5vrwvEmz5YHD5S3x4A1WYAwD28jk3y1qLNNioq/25dKDo63ZpeJ8gOH6rfwPHKK9kuy3ALWxZT&#10;L1VJ69Y2asrlZWRT/aNlv+pURR9fELk9vT2pV0OFmv2PhU3bLH2d2nxfbbu3H//xR5deYw+BXnDq&#10;9PPOC7Tnw/REtkwhdd09XanXC4ZO6dY0s1k5KHNzR88aZf++/dl0Xjzshof6Dt2nqE5Qttm55m76&#10;dvr3ExXtZ3W4ypKR337Xkfvgzz3Id3bUvkb8wHUHytKbaeIZ7R+F48WKVYTZH+drn0lTC7PTYcNQ&#10;+60r1cV7H36Qel0XqOuyTQ3zebnuWn2SuzD8++/fMa1SH84+L87X3g8//yhrj8ww2SbL87X9jjcK&#10;8mxLFnVJaDBCb922NfW6Lt57912Lt72jzTbY9aK2Ec6cPevatvF4qnHFVVdJ3g3etOvmmzoT96f6&#10;TmE4dPhwKY/O1QvC+U12LxUunZw6zhULIj39pdHHKNy9oAlTpKNY92LGi54wbToKfS+Y3DWdHWCb&#10;AoYZBCaS9L2uf5609dlvDQ3Zhm92xFu68dt6Xfix0tFm3V/A1pYnozMVbrWR5/Ze6Zu+Qoa23yFD&#10;ew9JYe5GaZu7VWZueUGG9j0iHVvul6lb35DpW9+UTdc8J2NXPyM7//eOzFz/svTuekimr31Oxm94&#10;UQYvPyrdu45I157HpPeyxyS/9SHJLR+Svquek8Gb3pThg59K3+EfZPYVkbGnzsrIk+ek59HfZPSx&#10;X2Xm0A8yfe/XsumOT2T0zo9l85FfZPFtkfG3RTZ9KLL0ZzZyr+PJKikx7R9r/XWKP0b/q80GUHdZ&#10;cLv1qA4dqdXRnnAEoRoCdv8g0n/P25IbmrM/vVTYr21gqSL0depcGMGtuNewy8tB/WHZvkdkRo/7&#10;0/6tr9o/tV+G4yDj6L4bpYfhyr4n/juA0XvE4ZcUwAjmDAfxO+O+I7r3hc2y0dMq1ADQK3L9+qa/&#10;X0zmwuZW1VxXZ7c89thDcv7c6TSYPP74w9LZnjyUrXPTpz///ENGRzaVtbm+Dg9vkp9//Cn13hBf&#10;fP5Z9jCRWK2PPvF46rUqv/12Um697Zay83fT3yF9gHjwUH0GhVp56smjZXWzb5ceANpcfvn1hFx5&#10;ZfkZ0uW7I1dz2X2MmlX9XVBnp0PkZM8+/UVanQPXXFMRv/1GFfI24vj776fSIGvyyKOPWjxx9CS8&#10;fvbZJ6lX+fa7H6qObqgb2rT6DIbtW7eWxa+uXm655fpSmmVGn7xcfW1zRo+/+PILOfzAYSmGmQW6&#10;y3Ysc3jt7eqW62+4Tj7+qPFNPWth29JimHZdqjPU3113rn/H/PVg3/cqzxN6LODTx2rbE+ORhx6S&#10;rs5MwBQLOWlra5e2Ypt8/cUXqdeGmV/IlmH5dezqViOWJfmv16VG333/Teq9DC2HD7O8vTnCTKdk&#10;79y+veqeC7jW3dUlY2Ob5Olnnk6D18Wpkyfkqafxu5o9V6bHK37wwfr7/vsffij33ntfeXmSPnXg&#10;+qvklZdfToM2hbffz0SuT7ege6GENty3d7+cOHEyDSanT5+We++5Xwpxg7zM3XSdPmleGE7/fkqm&#10;psbL6yo4/X1QsXnzLbfY/+HfTdgL4rYbb7a4O9rb43MrZrUMDA/YfkT6W1S0U3hKz7j4n2trK0pP&#10;Z3ucQWXXdPp/8N/T3Z0muS7K6iO8Tk1OpN5WJa1XdY1gYYvBcFsoyFXXNOe/6WLQWIn/Y05pQ3X3&#10;lkY7VZhDmNg0/iD4TfT4I/3CNfOfjGRGoeNETjQquDPS1Y3ojIMglGzTt0WR6S1ydZiemXaqRnea&#10;r3DJj2WlWK3N5du6ZHTpKtly47PSvXyrdCzeJr3b75bh/Udk/Oqjsmn/QzK8/yHZdPWz0rXlPmlf&#10;OCgd87dJ59Jt0rV8v/TuOiKbrn5Gdj/4mWy67jkZ2v+U9Ow7KgPXvigj174knXuflc23fyBzD30n&#10;kw98Lf33fC1jR3+TuSdOyJanT8v8M7/JwhPHZfrID9Jz+wcyfOh7GX3mtPS98o9Mfy+y5V8RPdRL&#10;R+xV2KsRQKfxY7TfC329h9F+GAH0Go4HxKi/7i+rdnmd8AU385fI1h8z48L2V3+XwuZtNc/KsLpP&#10;H4hcO9eyr8Ba91M3qyPT2jcXt4sMj5eOnLRj+9QQhU3+Qn+GkPeGLD+yH48NhOB3fsx44JcWJM6m&#10;/zsDgxrBdBPAYrfItRdmE7gLxcOPPVxR16lAXtGZv7xMTK7vDOOKeMNDrB/t1rXYzaC/P2x4pnF2&#10;ZPE/XsNRT2n+svKvYIgM6+HGNo+k0awbjRdrI5vFa6/pUUDlbZ4eu7WaW8nvSt/xqw/or1QlV199&#10;VcnfCnFWc0cern0Tx7fffqdqvlZi0+hIhV9fVxObNsny0oJMjI+XDAsu77MzM2mUK3Lt9Znor7YR&#10;3kpudm42jWZNPgkjq2u7yt+B9997O42uYYaHhlY0ssClbbVtix5ue+Hp7EwNnOX5LHaUZoZk4igv&#10;J0+eSKORy6+8vKJM5txvW1sTd1E3UV42urxy3wa33XpbZf7MFaSzu0O2b1+WG264Tu793312PFh7&#10;Z+Vz3hOP1WZEXY00zmr9b6V7E1P1CaAvv/i0wuihTr+7aZ/z7t2330yjWpE//zxnYYprzYjMZ0vn&#10;sORR22xBT8C6AAwOhb0OTOTqzvralivlryR4/fVTv1f282aA71jFDIkqrtxIs/Isl5XA8qq2dhj3&#10;KvtClpfV+0MtTqfsN5N9+3aXpxHqqlbS/NUT1nPt9deG9AtmzGykHf5LGiv1f8w53RRH9wCw49d0&#10;9/0wMu+n55swCaOTUexD5Hjx76ZNR/EfjAG2SSAED/YIcJ9HNmfLEBZ3iAxsNoHmO+PGce6LXeiS&#10;rqldsnzdIzJ++WHpW75NBrfcJH0Lt8jgtv9J5/wd0jl/l3TP3y69i7dK18zNMrD1TulfvlM6l2+T&#10;4T0PyqYrHpXRa56VyYMfyObb35T+W9+WoXs+lenDP8jWJ3+TpaMnZc/z52TH47/Ipjs/lvF7P5eJ&#10;e76UngOvSN+BF2T0pvek+8a3ped/n0nHkydl9x8iKhlVvOurOt3sTwU81vL7UX6IfTiM9vslANgL&#10;QJcAqFMDgD42qfDXJQU6brh0NtsjQJcWXP2ryNztr0vH+GWSK6pA0j+jthXbcr0/iLU7bbtsJ1V1&#10;t/f2iixvF5lZCKdgQOgvZP0yHtfnjQDY+C+8x/cE3wc/awbX4nv0dw0XTtgoMzKoQW0uHAM4l80A&#10;uPbSWAKQcvDg7TblF3W/dhsXZHxK55Osl3+z9Ar5+KCUjSTr5/CgGR6W/3en7mCxflAGHDn20iur&#10;r1n97rvs2D/djMp2zcUISrEobcUO6ezqkfbOzjg6VWzrlLb2bGO1zu7qU8wbZdPYWNPPRz8Rll3o&#10;dEIbYbHNqfRPPWuHfFteOru6pL2tKEXdiLBdH1jz0l4oSrG9TQptRbumRhvd4b+nu0sGBgZsHWRv&#10;f7/09fXKyMiIzM3PyvBwv3z343dpFgwYntpsbxLdQKkoHR2dNnLa1dUjXd1d0t3TLZ02JThv+cHv&#10;ez188smnWTu5WQsj/auP6t97193S3Zm1acV3I5khoX15eGhYjv/8fRrNquh3qqOz3QwAPZ1d0t/d&#10;IwWt33xeCh1t0tXZI72dHWYY0ynpWv/1ll3JytAmA7190tXTK0MDw7K8tCR7d++x48i2b9sui4uL&#10;MjczIeOTEzZaraNjGm6yzpGmlTh58hebyorZJfq+s7NTent6pFhsl/Y47Vv7ZEGKxQ777hXb1r/H&#10;yFo8/0K2ZCXbsV3zoN8BzV+H5bGvt0/a29vjutlsqUbevvcpOeujutSky4wKA0P9MjQ8Ykex9fT1&#10;hO9YFkczePapZ8v7Zh394+jjR6Wvb6Cyf6dOyx2+qzNN6g9KFnfpuzQ03C/L27bJNddcLfv37pOt&#10;y8uytDAjY8PD0lEsyNDgkAz2D8W+WQ+7d22371t3Z5cd4drVpb8tvdLd1S39A4PSPzBgoiZbfqDf&#10;y05LQ3+PamVic7a8UgWSClb9P9MNNwcHemVwcMiMhuObx2V4ZEi6e7ulq7tH2juKVr+rbVC6Xk79&#10;flKmpyek0F603+5stHslI0CpzR8+8kgaVdMYGhqKaaH/dXV0mZFw1+5dcs2Ba+TWW26S6647IHfe&#10;fYdcf8O1sml4SPoG+6Wzo7ZNZcHvYQ8f/Q1Fmjrjpb1QkL7eHunu7paOTt1vQH+f2m2D5Lb2rP1j&#10;HvV/sC1v//vdXZ3S2dUp/X19Mjw8LJuGR2VoZFC6u/usb916621pFtaNLk0r+54WctLdsfbJSR1d&#10;pQEQuEZpC7NC9BlgvXH9F1xauQ38DQMAzkQ3EYIR/iD4zTgQxIvdgzDSa8Fg4Ef67X24Zp/dfS+q&#10;4vIBTWsyrP3fJq/2la8Dbp6rbpVbzZX/eWl4WDF7ZGThchncdqv0qaCfuUWKs9fLpn1HpHPr3dK5&#10;cLsM7rxXJq54UIa3HZS+pRulb+kWGdx+l/Rvv0e6l++Q9rlbpG/7Idl04EWZvOcz2fHECZl97CfZ&#10;9eo/suvZ0zLxwHcyfOen0nXje9J+xYvSe/WrMn3wE+k48Irk9j0rxatfltwN78rg0ydkzykR/VlQ&#10;p/sBY+d+FfU64q/vvaj3gt9P+cdnnAaAWQC69l+drtKaP58ZALaEGQGTv4mM/Siy7YzI+IciPUfP&#10;ydhdn8jA3selc3Sn5Nr1R6L+uq+s/5VcbXGny0jm9AdmclFkaVsmyEfc0X7qbFNAL/DdZpg2ah/8&#10;q7MlMtq/w3X49YYBzJzBdRX5cVNM7DWwmBkA9HOxU+QGPaTx0ueRxx6TK6+4UhaWFmyH4smpKbn2&#10;uuvlySePyZ///JN6v6Q4d650hJG6S43LLlOzHlkvaH/8ZukDXS188/U38r+775J9+/fL7OyMLC0v&#10;yu49u+S++++Tn4//nHon5KJy2eX7w9F5Wd9uhOM//SRPP/mkHLj2gExMbzYD0Z49e+3zC8+9kHon&#10;lyhnTp+SF597Se6+6y7ZuXO7zM7OmpubnZPLr9wv77z3bhqEbBDw/dbZkQUbsMtLb3e3/CuVz2eP&#10;PfpkxfP10rIODTaOGUjcs3z/YHOXOlxoGvtl/I/5O9cm0jOUjb6boAmiH+ucTawEse/Fi4kad81E&#10;DwQORA3WPbtZBWYU0PvzlcsI9Gi+8Sm5VjuArv23zbVKfzxph6vP1SYSV3cwALRJx6atMn35EZm5&#10;8rCMXXZYhnfdJ50Ld8jYtc/KwOVHpXfLfTKx77CM7b1PehZulp65G2Rkz/0yc+2TMnblE9K+cJu0&#10;z94kfdsPy+ytb8rWh3+UxSM/yMT/PpWxuz6QzTe8LLltR6S4/xkZufNTGTv4uYze9omM3PWFdN7x&#10;qfQ/+bts/1Zk/z/ZyL6uatTV4hDsmObvR/WxwZ86/z6d9p8aBHRkX9f+64q80TMim3/PZgHoyL+6&#10;qfMi07+JLHwl0nvkpPTc8bEsPfqrTN71vnRvv0M6RpYlV8zWK5bqMa3bVdwKMwcq3erxpidEtOdz&#10;8nFHT7YXwKSK8WCggmEL0/Jjf3Z93Fw4BSDOAnDfjyjqIfadcS36Dd8r+DHj2nx2PKHGq0sArt/4&#10;pwAQQjIO3n5nxfTuA9fqLykhhBCycent7wu6yz03h2UdxWpLsvU5urtDzpw/k0ZVF19/k22ErDov&#10;03oFu3YpcUkaAP7Qs3n7hrPRRx0B9eLeNusLQqVshB9TnTH6H4RPmR9cd3FGIaRiC6OpwY1MiMxu&#10;sT0Aniu0Sb/rYOgQacfL3Oqir6kufDHaBmZldPlGaZ+5Tfrnb5WRXf+T4T33S/+uw7L13ndl8a63&#10;pH/nYelcPCidy7dKYfZ6KczcLL077pVNlz8qw/sekYHd98vIrsMyvPdBGdz/uEzc+oZM3PSGjF72&#10;tOTm75Ti7EHp2v2wbLr5PZl7/JRMHv1d+g//IMMv/CE7f81Evo4N62i/TrtXwa/jeF74q8iH8yP9&#10;/p4X/95544HGq1P9dcRfX3VPAXW6CSBmAahM3X1cpPeBH2T2kZ9ky9FfZNuhr6Vn530yOH2NdA3q&#10;JiyuDctE/UVoQ5326j+HjUYe0nVG89uzYzBtSr/2y2AMw6i+9lvMkIERIBX7ZUYAGMwwAwb3cYwg&#10;4vBLDHBfTyKYytJu77okjgEkhJTz9BOPS29Pyeh5/331HQ1JCCGEXGxOnvhFti4uxSWNcH6JQ3d3&#10;u+zdtU9Ona5/89xqzE5Pxw3f4S41Lr0c2yaARZHeEZHJMCJv4mXKbfbnBQqWAmCk3wmgOCqaiH11&#10;GPXEdGnct3iCKMLGZ3o2+/Ju+WFgVK4qE3HVds69CMIxcYXOERlcPmBr/bsXb5ORrbdLx/T10jV3&#10;wDb/69t2UEZ2/08mL39UerbcJ93b75P25buld+8j0rv3MeneccQ2BRzYc0j6dxyy5QI9W++V0f1P&#10;SNfOB2VkzxMyfuWTsnTbK7Lt7s9l8pHjMvDEKRl9Q2T+ZCbK/xeO3lPhr9PyMUKPKfsQ+N4QoO+x&#10;DMAbACDysVxAr+mMAo0HywD8LAC9ruJ/9rzI6B8iM3+L7A0nA2x+Q2Tzoydl+egJmbnvY+ne97i0&#10;zdwsXVNXSt/4Fil26QZYF6PN0jTKjx4by+XkylxOXtG1XmOT2caTs5iZEsS6TuW3Ph5294/9NpwQ&#10;AOMAhL8tbQkzBxAO/d3i9H0/2TgTyw4Qbngqm5HQ1iVyw6W5BwAhJOOtd15LLxFCCCGXBL//dlz+&#10;/fvP9HLTSJ/hd12AE4kuNJeuAWBQlwAEUQLhb+I8iBkT8U6kwEURD/ECP24E1JYJhBkEJprcUgAV&#10;/DbqqU6vL4psnhCZWhLZuldkbqc82tNvZ8JjCUBpisjFd4XOQRmYvEz6l26WvrkbbFr/wMJ10jV1&#10;jbSP7pXhbbfLwNKNUpy4UnoWb5e2uYOy+eonZfCyJ2Tq9rdk+eAHMnHNs7L5ikekf+fDMn/rqzJ2&#10;1ZMysOMBGd57RPJb75G2nY9Lx9UvStuNb0rnw9/LzOcie4Io1yn+usZfN/XDunwV5irUvciHw9R/&#10;HPGXGgZwFKA3AGDav84k0Pj1vW4kqOH0s4p93Sd6Wnf9DycDaDwzX4oMPX5SpnQfg8PfSefeR6S4&#10;5aB0LtwkPbNXSdfwkvQMLUi+vbdSoFcYdprvuvVok3xO7igU5ffZBZEd+0R27BdZ2CYyMZ9tAmjG&#10;L4z066aV7mg/GLkwO8AL97gMAC5cj4YwvE+WzZQZAPRVjXD6ndDNOOdEOro5A4AQQgghhPy/pGx/&#10;tUtw9F+5JHN9Vg0Aw2PZFGfbqR8CH+uXIfDDdH8c4Vd2RKBed+LfwkMchfjiCGgQVRY+iCmdBbBp&#10;Ihv1VD8Tel9HQbdlQm1hUY51dsmirjfRDpIcS5OKvQvi8m1SHFySrumrpGfxRmkbPyCdk5f9H3vX&#10;Axnl/8cf5zjnzIwzM2PmzHHOzBznzBznzMyYmRkzM2OSJJIkKaWplFIppVIqlVKplEqlUqlUKpVK&#10;pVKpr76lUumPXj/vz/N5P/e5zz233XPbrdv3d2/e7u758/l8nuf5PM89r9f7H8ojM1ARnQ1vaAjB&#10;nmVom7EVVS0L4W6cAX/bCGqHtqJx5n50rb6MliXnUNm7AdU961E/Yx/iKy+hYdZR1PZvh79vK4xp&#10;++BaeRv+w9/Q/MwE/hTbv1Za+wlos6u/mqRPterTJy/ndaq1n1VdzwQB/+Z9mBTgtmk99U8kAH0n&#10;QoJ+t78GWk7/FuC/cfUdhJacRe3sA6jp34jqxFJ4wsPw1LSiItiBiroWuH11qXCAQlw/2SYTRR2G&#10;gRfBMJDsBDqGga4ZQJxc/ltlEr4kEKHM/3JOi0R+NCeTKXBOOTLE3OWQFia5lMSB4lMJebFc/VkV&#10;7wCLBJAEAfVJ3zlJpggBKAcW0FkuSUlKUpKSlKQkJSlJSf470hRpVN7dXWgcZxnovyVTlABwA/Uh&#10;oJmsj5prMnsEsMVeBfSWF4AELhbIkd9pe64YwESCsH4qJID4VNqlz1gr0NQKxBIiIaBQIgY6+/Gr&#10;owuLK6tQplmQC+4R4PaivL4TNR1LUdW1HIG+9ajtWIHq5HxUJxci1LEUjYNrUZVcgsr2EfhaFqK+&#10;awThwdXwd65DVc9mVHdug9E4H774ItR2rkJgaCcaFh1HYMZ++Ls3oWb6QcR2/YuFv0wXf4rtJzd/&#10;gn9EBJClnQA5AW4G+PSdM/zrRAB5CajAX/3UKwKoHgDqb+5PDTOgcZC7P8X9Uz6A6D9A9YnfqF33&#10;BA1rbiGx5jZCi48jNPcgqtrXoTy+CJ7wNPiDvfCHulEfGUR5bRyGO70MykSqPh/207zqHATqm4FA&#10;0CS8aP4FJaiPdsrSfAzcmbRSk/xx/L4+33mOK+QAb89zm7cTRBmTYdS/Qo4JAk5qkD0AKAdAiQAo&#10;SUlKUpKSlKQkJSnJf0vEe7piCJyqMiVH/okIAKpZTFZ31VJJZdEsi6S0bFqu/dIbgAkAAXgUy7/l&#10;McCEgWzLIgdUskDxGmDAxe1TGTben8bR0gMkuwF/LTYZBkJiwnhgeA0YvjKrhASVe+OSbxYYHIel&#10;2V1ejZqW6ahMLkB16zJUti9BWcsCVLctQ03rCPwt8+CPz0Ft8zxUN89DTeciRGdsQUXbCBqGNiHQ&#10;uRyepmmo71yGpjn7EJy+G96mZTAaV8CYfQ51F4CWHybYJodvAuJs4Wewrrrqq4CdQT15B6jbsss/&#10;78frdaKAPjnmn1UlAmhMBPzpk7anMREh0fcZiN4EWu8AfeeB0JLrCPbvQGjabgSGtyIwuBm+tuXw&#10;xkdQ17EC/th0eMN9CCVnw9/QDcNHpR6zJXZ0qhTj7xHeIVSLu5yXuw0cpgdKV48Jtsm1nuYZEUzC&#10;+6Q1BdbZO0V8V+P31dKA7K6vEQHCY4DBvBrbz6SXTppxe0wOSG8b9kag+U73EFUBWFIKAShJSUpS&#10;kpKUpCQlKcl/R3bu2Z72Lr9793Z9kykjU5IA+OByAbUBoJncoSUYEiCdAb3i0pwGYpTlFqhnUMNE&#10;AQN9Zb0FiBR3aCYXBOCS4EvkCyAvAIqJJm8C+k1JArtEkkD0DeFaQxidMr47DRC605O+ZcScO1CX&#10;pxLemhgqmwZQHV+I2tZFqI7PRWV0tsgDEOpejbqOZfAnFqO+Yyl8TTNQHp+JssRiuCPz4Y8vQnX7&#10;IviS5BWwCsHp21A7vAeuwb2o2fgQg/+YFn+a9us1oK666KvLGKSryxjQq2SBqioZwPswycDbqO1z&#10;vxRuoBIGZPVveQm03gOi54CWM0Db/i8ILLoAb9tGGIk1qOrajKreTaLUYaBtJYLtS1HZOASjrgvl&#10;kdmoiy9AVXQGDC8lBcw857kqgX0iePTyfqzdBP7b+4EOivOX4Jws7TS/KJSFQTxn+CfwbQFxBvS8&#10;n2K55zmtAniLHKD9eDnfCzLUhec+ExHqvryf8AKQOTMEAUC1HkpSkpKUpCQlKUlJSlKS/4ao7+u1&#10;tbX66iklU5gACAHRtpSlnuLv2arPVlAG/Qxc2MVft2YKEMTkgVxvgR11G1l33VouyQGOvxbArNUc&#10;kxgDlUfjfhImYUFEQKIXt8vL0K5Y/YVXgChhQZqeXMKZuuCviwv3f390GJXNs1DeNA1VsZmoS85H&#10;XfsSBHs3onFwm4h1r2iZB090FqraFiLUuxqh3rWoTi5FqHcVgr2rEOhaAVfTfHgGdiP+wIzv3yrj&#10;/CnXO4NuFZAz+GeLv2qhV9fzOlI13p+/836kBPrJos/7sweB3jb/Jg+ADkr+9w/Q8BCoPw8EDn1F&#10;5MBnBNY/hW/2OdTPPYOq2UdQO/sYygf3oWZoF/z9W1DTuRy+xukw6rrhi81GRXwZyhNLUd+1FhW0&#10;3BhfKIDq7i++y9IlAcPA03Aj0DVgepKIOHvFuq+GnohlbMVni79iwbeAPgN8Jsa09Rzuwm1kEGWc&#10;AFNpi5YJsos9Z+i+oDmfNAmARSUPgJKUpCQlKUlJSlKSkvw3JNQQ/U+4/rNMySP47KYqAPVAtF1a&#10;PLWyZwxkVJDEYIhzBFiARgH7acBJBT5s6eRteTvF3d+ypNJ+BKBiMgmbBEiUsI3iuanv5g4gMQB0&#10;9ONwRTWaDQPVMlkgeQakqgd4MsDjmOqrQnldF7z1/XAFelFOyexCw6iIzoA/Pg+uxrnwJZehvm8z&#10;KmOzURadg6r4IviT8xGgigBdq1DdsQLexmkoj8yCq2khjL5t6LsFbAJAtl2ysFOMPYFyVrbs828G&#10;6qp1nrdjTwAG7SroJyVgr5IF7CVA+zMZoLZF3znfAI2NEv61Awg8AbreAJ3PgNBZoHrfJwS3v0bT&#10;mnsIj1xCdNklhOafQXzlTXSvu4XoguMo71iDqtbFMBqmo7x1OSKzdyE8tAmhoW2obF+H+u718Afb&#10;YRi+nMMB0uP7mdghj4/UdwL/V+pqRRUJtLQDoSYgQhUmeO4q3iYWcFd+W8SAQhCIOSq9VcR3hQwT&#10;8523kdZ7DoMR2/Dc5XtJJcUUooGSDjIBQNv7qoCFJQKgJCUpSUlKUpKSlKQkU18uXjyT9l7/X5Ap&#10;eRQf3T4ZAiAJAAYqAowzqLfJXk6fvN6y+HMsv7Le+q4AoTTSQPkUAI3c/iUgE9ZRGR4gQJl0jxYx&#10;3DJpIW1D7t3tvUBbH5BM4lkwgHsNIRyvrMQC1TPASR4AVzn8dQmUhQdR07oQVfEFKIvMRXnzItR0&#10;Erhfj7Ku9ajq2wZ/1xp4GwZRFZuFQPsyVLUtRVXnUvFJuQL8FBbQNBeenu3oug9slFZ/AuKcyI8z&#10;/HOSPyIFVBd9nQRQyQBSTu7Hif94Oe/DJAF7DHA/7A1AnwT4KdkfEQCU5K8ZQOwbEHsGBK8DbU+A&#10;gfdA51Og+TwQ3vUarTueI7HuFmrmHUP9zMNoWHAEdcN7UNOzHkbTXBECUdG5GqE5R5AcOQ5/52oY&#10;0SWoHdyB3tUX0NQ3AsNNpQFtroETdRkoMwwsMgy8rwsBLZ1Ast20/jdFzYz/FqnFxBLF70tPFCa4&#10;1LnHuQF4HqtqEQVyvbhPeDmTAArAZ7DP94419/k7Jw2kT0kAuP0lAqAkJSlJSUpSkpKUpCRTXi5f&#10;vSLf202j3X9FpuSRfHR5gJpa6QHAFkrFvVkFPwKgSIAjwgJiqbKAbBnlNtgKmgZ0JIFA+6iEAK9n&#10;rwHRpyQeGJzxMra0Wh4Gcrs68hJoA1o6zBJvVD5w3mIcrguiyq1bjsdWb1UTqpsGURYZRkULufsv&#10;Q1ViMcKDm1Hdtxn103YhueoiOjdeR8OMXTBC/XA3zIK/bRkqE0tR1zGCasr4374EdS0LYERHEDn2&#10;EWtkhn8C6ZSpX7X8M6BXM/2zdZ6z/TMZwGCegb66nK3/TCCwdZ/WUzsE9Pk7W/rJzZ/boSR/lOm/&#10;D0DXv0DTTaD5FhC7ATReAjruAHMeA/E979G09i7Kpx+Eb2g3ovOOoqJjDYzoAhiR+ajsWCYqJ1S2&#10;r0Fs0WlUDe6AkVgBd/t6uLs3o3HuIUSG18Fb2wbDQ14AmdchF60wDMwxXHjU2AT09ABtvXL+RIEW&#10;qipBZBHNlaRMasmAn+axkt3fsvhzVn6ek7xOTQ4o5x6TBkx8CbCvgn/lHkgjArR2VCJAEAgJwFMJ&#10;LFiu37IlKUlJSlKSkpSkJCUpyZSRAwf3me/tLgP+8nJ99ZSWKUkAfDIoB0C96VafFtOvxP0L8C+B&#10;vvWpWi8Z8Cvxzmz1F8rLGTQprtYWOCKrp9KesMTKfQmMUTlAsuJGeXtpoaV+RaJAOQbKDRBrAxL9&#10;onTgPJc/AzCOrV6U1XWiqmUItW1L4IvMQ3l0IcpaF6OibTXK2zYgMG0/GucdR8P8YwjOPIDqzjUI&#10;9G1A0/TNqOlYgbLILFQlFiLSsxZlbStQvu6eAN1k+SfATcCbrP4EzNnyz1Z9PQ5fBfIqCaB6BKiW&#10;fgb8TAYw2GfSgL0KuG9y8yeLP7v8N78G2j4CPX+A9sdA222g/SHQcRPwb30N7+oHqF13D2VzTyK4&#10;5AJqZx5DZP5x1A/vgqd5kUiOGOhahkBiqSBByhKLUNOxFrVDe9Gz4ykWXALCSy+hZvoRhOcchKd5&#10;Lgx/fgkBlxkGXoebgOZuoLsfiLXLuRMFYnJuUPiISK7HxJIyN/k3JwJMI614DjKYZ5XeAtweg3l1&#10;7qvLLRJBIQCs/BdSRR+0HeW9oO8JwF0JLKLsECUpSUlKUpKSlKQkJSnJ1JMyn8/ywm5rI//i/5ZM&#10;XQKgLgBEZPkxkWhPAn9hfZdgmwETgyQGSgxcCORYln0J3NV92C1atM+hBNKFn9dbcdSSJCD3bQZi&#10;FBctLK20XJZeE2EA3L8s70Y5AQQB0IGzVSEzKRxVBbABj/bqEpn//eFueENDqE2OoCKxGJ6WRQj0&#10;rkPdIFn/dyOx8Az8vZvh7dyCpnnHEZlzEIm5+xCdvg0VbUvhaZyB8uhMlMdXoHzkgrD4bwawWAPq&#10;BMQZkDOI163/bNln4M/gnn/z9ipRQOs4FIBJAtXTgLYh8E+WftIeAv7/AIHzQNNpIHkVCJ8FoieA&#10;yImfqN77FcEdb9F+5Btatr1GdPVd1M45gcjCk6ibthc1A9tR2bkK5fE5qE7Mgz+xAGXRWfAmFsLf&#10;SudjMar6tqN190vMugIkNz5Dy8YnaNn9GtF1dxCasQkuT4XN9bBTM7Fjoyjx1wV0DwORmJkXoiEK&#10;BJtNIoDd/rmsngXolQoAApjLecVz0FqnKnsBqCQBW/41sG/Ne2W5tb28D3hfaz8m1rivFsBXAcxb&#10;ot+yJSlJSUpSkpKUpCQlKUnRC7+7u1xu/Pvmvb76PyFTkgD47KEQgKAZa2+BIQYsmtVfACQGOMo2&#10;9JuAvUUeyDbYYspgXwArJSEaAyvRD1topSXWsrZyG9ym0o9oj/IByN9BSQhQOENHD7o5MZyH4/9z&#10;STRXhrKaZlQ09aM8Nh21rQtRG1+MivhyBAa2oH54K4LTtqNxxm5U96xDaMYehGcfRk3fZtT1bkJ5&#10;50pUJkcQ7FyLqr6N8Mw8iNZrZtK/pdLKzvH2KrhnkM6qg30d9KvL2OWf1/Mybou+ExnAJAABf4rz&#10;p3h/Usrwn/gKtN8Fosd/o3HnewTXPULz3g+IbX2MyrkXEFh2BXXL7iG+8w2iGx4isvwWGuadQP3Q&#10;LtT2bkBFfAXKmhegrGkWPE3TYASnwdU0D5Wd6xAc3Ib6wV3wT9sLT89uRFfdRdPWJ2g58Q0L/gFm&#10;PAE6tz6AK9IlgL2Zs8E1BnHjFskeBXGV7JQu++QJombV56z/amx/i/QI4Gz/MpyF56b4lB4rRECJ&#10;31ItoK9Y85kUsIC+6gWjfsr5KwgDJiQ00M85B2g80VbAWwkspaCRkpSkJCUpSUlKUpKSlGTqSHl5&#10;BbxuL27dvq6v+k/JlCQAPvl8QFVAAigFlLM1k4GOAC6kCmhhK78KeixALz8tjwDeX4Icqx/eRwFt&#10;Vm4AbpO3pRhudp+W60NUHpD7bAUCEVEa8FFjI6oyQOPY6vbVorqpF/7IdPhj81ERmwNfdB4q4kvh&#10;TS5FeftyVLSvRmX3ZgR6tqKsYxXK2lahnDwFkivgj48gNGMHGubtQ+28Uwgd+CCs/hT3T2Cbkvvp&#10;IF+N/1cT+NmRArqqZf4Y7Nv95mXsJUDfyd2fxtT9A2h/AjQe+oLwlucIr7gL7+wTKJt7FhWzTyCw&#10;6AqaVt1G2+YnaF9/H2UD+xCceRDh4d2oal2G6rYRhHvXoow8HmKzUdu+HKFZexBbdBJ1w/tQNWsf&#10;6hZdQsOKq6iYeQyV888ivP0ZOq4Aw++AvsdA1/HviC3ZBcNXKfI1uMdK2Ohyie1eVNYCfUMmqOe5&#10;IEJGJPhnaz8TATz3xJzRXPkFsSX34XtAtdiL/RSCSixT5jr9TluutEUEhJX8UquKYe0v70HypKHQ&#10;BV8lMLJWv2VLUpKSlKQkJSlJSUpSkpIUgUxJAuBDuQ8IhJQYaAW0sxJYYdCdBthV66WynIGTCnJ0&#10;t2sBurgvtp4qyssZfIl9FWKAwJ7oj4kLCfzI3btzANuqa5xl/ZfqrmhEfXIuylvmItizCsHeNcKF&#10;vbJ1CWraVqK2kwiAlagb3oXQ9D2o7tmEstaVgiDwxEbgb1+B8PBWlCXWwTd4GK3vzaz/FMnNyf04&#10;Rl8F7zqwZ2V3fjtPAP6ukgkq4Fct/7xODRNo+Wkm+ItdAOJHviGw6h58c8+jevEVVCy7hq5T3xHd&#10;+w4Na24hOP886mYdRmDaHrgTK8U5cMXmw9c0C1Uti0XSw/LYfPjji9Gx8CB6tj9EYvNjVM0+hor5&#10;p9G45yP6LgCx/V+R2P8v6rc+Q+WGZ4ge+IrY4R/oPPQV/XtuwdvQmVvCRo/pHXCAvAAGZgLxbsUC&#10;z8rAmmP85TxhQoDBPM+3NHJLnd8KeFdDW6xtlHWiL57z2nxmEozvFes+4/kuKxIEI6ZnA5UBXETU&#10;UUlKUpKSlKQkJSlJSUpSkmKTqUkAeH1ANeUAYMumAlYssKQAct6GQYwFcNh6z2SBmgOArf6c4Vzd&#10;X6qw2PJyBv1qv5TQTQI37k+UCJTtCgsv5QlIAB19GBLu4x6r1MRYoNJcX4by+g6UR8iFfRgVzfNR&#10;TS79rctQ270CjYPrUB5fgKrWRWiauQN1/dvQMH0nwoNbUZlchvLWFagb2IjA8Gb4mteiZukFAbpX&#10;K2X9GNAzCWAX48+fqqoEAH9XvQX08n+qchtqIkD6Hn0MVG5+i9p1j1G24DKq5p5HcM1tJPa9Q+cp&#10;YNm/wLTbQOOOl/DPPIWy3u3C3b88vgj+5EJUtsyFu3EmyqNz4Y8ugC+2AOVty1DTvQlG6yZUzT6B&#10;xmXX0bLvH8y6A3TfAer2fEHvJWD4MhDb9QG1i6/Ds/ASojveYu7Zf5CYsxGGkVtFALdhYDoRAJ1D&#10;QGLABM7s/i+s7DKPhMhNocf9y+8WscS/2WOA5yB7t/B3dd4r8zfjPlHmudWvsg+TFYIIk/M5KOc2&#10;5TCgihYeP7BohX7LlqQkJSlJSUpSkpKUpCQlKQKZkgTAv94yoI6qAChWeBX8M5C3LJcqsNfIAlIL&#10;3Euwz2CJraEC8Mj2eJkA9aRJcwyWJZe+S0s/EwjUV0S6SzOgYvBFmd+p/ntjMwICJBIBkAkcmRTI&#10;UHcN/E0DqEjOgScyHZWxeahuXQJ/fAlqWleiumsEvqZBVLXMR9PgevhbR1DVuhi17StQ370SdZ0r&#10;UdO9FnU96+BrWYmGLQ9E1n9K48ZWdxWEM6BXLff0XU/ep69n8kAlBdRP3pe/M8lASpUHaDxdH4D6&#10;wz8R3v4G8d3/omrVbcTWP0Zi+2s07/0XHceBgRtAw7EfqNn2GoGlF+Dp3Yaq9jWoTIzAF1mIKpEg&#10;cTm8TUQCzIQ7tgAV3etQ1rMFRnITquYcR+eO52jd9Rwde16jde8/iO18hd7TfzBwCoju+4yOfR/Q&#10;cegzEsd+oOPQa0QX7YPhDcJw21yfNDXzOdQYBv5t7gTahoBQWJJAXMZPzjeRzFK36ivzkuecUAb8&#10;nDdADUdR9heqgnkmwHhOK3OeiQHej+8h0ZYSJlCveBo0tgLuCmDxMv2WLUlJSlKSkpSkJCUpSUlK&#10;UgQyJQmA916vWQaQk6QJ8KEAa7aO8jIVBPFvCyQpFlK2pKrkgOr+LMAWW16lJVS4TjMQ0/rktkRi&#10;N1rGZAF7FcjEack+3PZxNnkzW3wmeExX9g4oq25BWWwa/ImFCPWuRrBtEerbzBh3f8si+BIL4W0c&#10;gq9hBuralsLbMg++yFx4IwvgTyxBbe8a1A9tRkXrKhjR5Wg/+wtbJACnWHv2ANBBvOoVoAJ5BvH8&#10;qW5LqhIF7OrPYQWkBPaZPKDtKPEgLaNtag98gTH3Auo3v8W0i0Bi/2dEt7xA676PqFv7EO4lNxDY&#10;9hoNZ4DkDaDz+CeULToHb/dmlLevQnnbWjTOPoDY3KOobFsJX2wRPC1L0LzoOIa2PUTHmqsIzjmC&#10;0PxTqBg6AFf7Brg7N6B+9jE0rb6BqpFrqF7/GOENz9C8+wMSRz+jeddL1C88CKM2JggAn821spTC&#10;O1wGPIaB0xTC0jsMNDQolndyp5dzkuYJlY+0vEx4fvF8VAA5zVuehxb5pYB/vicsAK99CiKA5602&#10;h5ksE+1r3gSCHJClOCmMhea3yw8sLnkAlKQkJSlJSUpSkpKUpCTFKFOTAKAqAMIDQLrRB1Vwz9ZI&#10;DegIUKOCfQmQrDhpBazTJy3npGtsAbX2VUCQBazY+s8WWQnEuIQgJwMkUCcAHpUsjAHxVqClC3sZ&#10;9MsqAAQSMwCkjfpDfShrW4Ly3lWoHdiIisRSYfEODW1BXc9aBLpXozK5CJXJJahoXQ6jaRYq2pcj&#10;0LMK1d2r0Di8GdGhLSJkwOjehP7nwDpp/ScCgIE5l+NTLfa65V63/NutU5UJAt6WgD4p/eZtCPhT&#10;RHnnR8C75DqM3gMi7r+fQP6hHwivf4zeA58QXnUPlUtvo/MEMP8TMOcL0HMTaDn1E6HVd1A95zCC&#10;cw6hYc5xRGYdQ23/NlQkV6KqZwOa5h1FctllBOceQ0X/DlT2bYerdQ3KOtfD17UB7r5tcA3th2vG&#10;CfhHrsOYfQbGrNOoWH4F0V1vkdx6H+7IgFmOUVwX+8oNVClArHcZmO5yAYkucy7QPGikEoDkSs9z&#10;i+ZIVAHhauZ/BvaKVd/yKNHmIM9zJgise0HOywzwr4a8sMcAkw0KoSDuLwL9cv6HaawJwF1eIgBK&#10;UpKSlKQkJSlJSUpSkiKVqUkAuIgAqANi5GqvWCvZCi/cpyUpwNZMyxqvKa0TidUI7HBCNQn80/ZR&#10;ABODerEdlfGT40gDZ3If3reJLKUMlgj0UeI0AmhJoHcAOywCgAHj2F4Ahrsc9cl5iMzehfrZ+1E1&#10;sAWVHWtQ1bMJocGtqEgsQahnHZqn7UDDIMX9b0Pj8A7EFh5Bde96VLUtQ133ejT2bkRZfBGMwf0g&#10;520KASCwz6CcATn9VhMCqsvZU4BBPZMDumVfJQ44BwAr96WSAuT6TxUJYjeAinkXUDPtmCjxl9z9&#10;QXgBBFbcRcXs0wgtu4nmLW/RfgZovg80PwfqzgFNl4A+it3f9BjhxedRPesIGmceQWBgN0IDWxAc&#10;2onqvu2o6t2N6sF9qOrdhYbhHajuXIuGuUcxsOc5Og+9RXTvc8w4B8w59gOJzY/QuvIm6uadQWDD&#10;K8w4D4QH18AwvJnXSFW+tl4XIpQHgJJCxtqAAIUAtMt5SNpqElFWjguFdFLns5hzNPckSWV5tSgg&#10;P83rRfFKEb+VZJQM+q2ymHKZRRoo94H4LdumXAXiHqJlrUAZeQCUQgBKUpKSlKQkJSlJSUpSkmKU&#10;KUkAfHO7gbqQAk4UkMLARSxTAQxbPdV8AFL5u9iO46kZ5BPAl6CIEwWKNsjiyZZS6f5MwI0yoRNw&#10;i7WY4C7cATS1Ac0dQGMbEGk3tyHXfxESkAAGZmCeh63DpvWYksVlAEhFXUQQlAUQGNiI6NrbCCy7&#10;gfIZx1HWuweVXWtR074GNW3L4W9fieDwDjTM3I/GOfvRTNbu1ZcQWXYeTYtPwE/eAq0rURZdCM/K&#10;G1guLe4M9BncE3jnT7boE2hXY/XtLP/8Wwf2OgHA2zARQL9pDERG0O+aU79QvfEBgktvwj9wGImd&#10;77D6G1C34x2MWWdQv+U52h8BbZ+AxE+g/wcQuw403wR6LwMNm1+iftVtBNfcRd2KG6idewmBZbfQ&#10;sPg8yvt2wzP7EKLbX6N+11uRXNDo3ofK+ZeQPPwFfdeBwUtA76kfSOz8B4M3gBk3gI6D3zF04je6&#10;tj1CdPYeGC5OBEjXMJPAUZM6+lwGvkco/GPAnA8treZ8iXcC0Q6gmeaSJKFoPc9dMdfYsi9JJFpG&#10;QDwm5yyRAjTXxPxSSAMOjRFznQkCnvdMYFE4gbLcIgMU0C9+M9nGpAN5MSTNJIBLSh4AJSlJSUpS&#10;kpKUpCQlKUkxyhQlADxAoClVBpBdntMSmjFokWCHCQDLSq+QBhZxoCwnt2wBlKhNCdQtV/6ECeDJ&#10;4kkJ/KJtpoWfCACR9V/GbkdkCABbT+tJo0BdBAiQEonQAvT1Y4QTyEkCwE5NgoDdzA0YVY2oHdyB&#10;5Ib7aNn8ArF191C78DyqB3ahsm8rQsO7EZ61BxVda+HvWI+K7s0w2tahbuZhdGy8heSaC6jq2Yay&#10;6CK4WlajZvczq/yfatFXATqDfZUMUEG+CuRV4K9vS78XSXBPnypBwAQAKUFJCkUwNj9H/baXqN/w&#10;DMacc4gc+4I5n4D6A58R2P4KiSO/ELsF9P0B+gG0vQFqT/xEzeHvqNv/A8F93xHc+QbNBz4guPkV&#10;fCvuoOPEL3Qe/4aOE98ROfIVvXeBgQfAwC1g+lUgefwHYke+ovHELzQe/Yrg9jcoW3oXtVteoe8M&#10;MHToBxrX3kdg+lHE5+6Ft7I+45plKIV4uNyC4HlREwaSXUCQ5otMHClAN4FwIgXaTUIg0Qk0t5mf&#10;iW4zdICWd/QA8S6ghYilpLmNRRTQXGxTrP48t+W9ID55zktSy7pf1OXKfcEeMKJNpV1x70XNOe/z&#10;A0tLZQBLUpKSlKQkJSlJSUpSkmKUKUkAfHV5gfoGE3AIqzwBbTVGX41tlhZLtuxbAEchCyiW2UrU&#10;p4AeQQ4w+JffLWAlrawE1MRv+k7Z/NuBKHkB0LYx05pLll4iDKhMGhEFVBGA+gzGAMoGPzQTW2Xs&#10;v5oEUHgBWCEBmeqNDqFu7lkEV99Cy7bX6D74DfGdzxFZeQ3+OcdRP/MgmpecRWDaTpR3bERg+n5U&#10;DO1CzbT9aFx4Bv7hA6gb3oHwwDbUTDuIik1PBOBeK5PvEchnK78K5hmcq6QAg3p1PRMFOiFAn0wg&#10;8DoG/pzwT/Uu6H8PeAm8nwaaLgDVR36h/ZWZFyBxB+h/ALRfBIIXgIGvQOtboPUZUHPkN8p2fUbt&#10;CaD/KZC4AIQO/0bo+B+U7/2GzkfA8L/A3D9m/93vgc4XQP8bYJDauAtErwBtd4HkFaDlJNCy8z3K&#10;V91E1bJraFx2DWUzDiI08zgaZx+EP9CmXJ8s1RzkdaZre9tXDrT1AsGoSRQRiKY5QfOO5lRrGz7E&#10;2vA73onfNNeb2/Er1orv0TZ8aWnHh3grPrck8Zu8Bdq7TDKBckyIeU9zkOalljeASTJBUilkAK+3&#10;lLdn8kD1AFC2FWEtMqEljdFbASwlv42SlKQkJSlJSUpSkpKUpCTFJlOTAHD7gPp60wLPYIXj9wVQ&#10;YeCigBdrneLGnAaMpFreAEwCKDH+BJ4IqDHZQNsT6KdYbrFtu+m6TUCsow9I9gBd04BeRXumA/2z&#10;gMHZQPc0oHsYmDMXC9xs+deAo01pOUEMeMoQXH0CPVeAmh0vhEW7btsb+FbfR2DlHTSuuI66WYcQ&#10;nHcMgZmHEJxxAI3zTyO28BzqZuxH9Yy9aFx0HJF5x9DYvx010/bBWHZFuNwTAcAJABm0q5n8GcCr&#10;7v+sbL1X91WJA5UkYPDPsf/cNv2mtomE6KP4/6dA5bE/aLoMdP8DdLwDhikx4Ceg+QmQuAdEzgMt&#10;V4DIFaD6LND/Guh7DjSdB3qeAu33gNpjQOgU0PkMaL0PND4Bmp4DzW+BptdA+DnQ8BKovgdU3wYi&#10;T4DoS2D4A9B/F0gc+YG+Iz/RdeIbIlufo2XHU1QtuYCqOafQtPAMqpqnKQkAM0MATAIgFeJxuqIK&#10;mL7QLAeY7AM6+oE+miMDuFhbg0UuA9MMA3NcBoYMA/2GgT7DwIBhLqffScNAu2FgpWHgn5qgGUpA&#10;pBTdG6SWxV+Z62Iuc2JAJUyGvQ/Ubfhe4XWCSON7he4FzotB65OAm0IASjkASlKSkpSkJCUpSUlK&#10;UpJilClJAHz2+swcAFFpmRcghaz4KtBRSqsxOcCx0GI55wmQ31XAI0CTdPmvJ9Avk6WR9Z5AE68X&#10;AChuhgEk+nC2utICZU0uA3WGIZK90e82w0DCMBCXgK2VvrtdiLhciBuuLOXj7EGkCAEIRND91ATO&#10;yYdA/ZnfiF0CQseB0OZnqFlyCf7B3age2Imq4X0Izz+F6llHUTv7KKoGd6GsZytqhnahfvoe1HVv&#10;gje5Hkb/LpEDYD1MgD1Ls+RzYkDV4q9+8nc9pl8PB9AJAPrOn0wgUH8zAQwCiL4Cmu4CddeBKFnl&#10;7wJtz4H4ayD+FEjeBlouAPV7PqJ80wtUH/+J7sdA22MgeQfoewRU7/+I2kPfEDwDxB8C3e+A2Cug&#10;+R0QegqEnwDdP4DkeyD6Auj5CvT+MNfFrwNtJ38hsOo+6lfeR2T7C8SPfMLMu8Ccp0DLgY+IbbyP&#10;8PA6kZhx9OvnguExP2lenG+K4FJ9GFcaGrAzGMbqijIkvR64dM8PLTkkzQHSMmWbYcPA5yjN63ag&#10;sdO0yJOV3yK/1GSBXFVAm/dpngDyO3vZWCQBew+whwyRZDIPhrcSWEqzqCQlKUlJSlKSkpSkJCUp&#10;SbHJ1CQADCIAginXfMtqqVg0LVd/BbQwwGGiQPxWrP68PVv7aT25URMBQG78FIPd2mlaaxNtQEsH&#10;0D4IdA3iTXMSs1wGytPAnmLNFzXgdUCouv3rQM9eqTwgaUXHPAGUCSB3Aej9YlrHyfV94CHQuP89&#10;qheeRVn/HpRPO4y6hecQXnoRsaVn0bToDBrmH4e3YxP8vTsQ6NsOT+t6GEN7Rfz/BukBQICfwb/u&#10;AaADf/YSYJd/XqcDfl15f50I4PVDANo/A8NfgK4XQPM1IHABqDkL1F8Hel4CXTeAwM73aNr7EZG9&#10;XxA9A7QTKXAXiNwBak8BtUd/YuYboP0W4D8HtJKr/0+g9T0QewF0fwSmUxjAZ6D3EzD0GRj8BiQf&#10;A/WHvqJ6wyN4Rq6jfNUNVK68i7qdbxA7B8SvAZHTwLTrQMui/TCMioxrlqHk1SHnQiWVctTLPnpo&#10;nUwk6PbZzBtWZbnHhRrDwKOmCBCTuQOsHBlMACix+4IMU70DODRAWcclMdO2ZwJMkmsi1wVtR/ks&#10;iADwAyOlJIAlKUlJSlKSkpSkJCUpSTHKlCQAvnikBwADHNV9WVj7JQkgQAytk5ZOct1n4C9ioTkP&#10;gEISCIunsp2wfsaA1l68qg9iqc+FQcONTmnRbzAMhA0DoQxwZmpGNn8d4HvsM8bbKVt9CSw2zNmE&#10;1dJFnggAIgLiX4C65yaIJSt3+YYnMOacQc3yO2jb8QbBZTdQO/sUauaeQGz5RYRmHkbN7BNoXHgS&#10;/ukH4Jl2GINPIdolMEwkgJrsj5SrA6jWfwbtOsjn2H51PS/j5WrMP++vhgVQQr/2b0DXK6DlJhA5&#10;B7TdBBJ3ga5bQNNZoGbdS5QvvoeWwz8Q3vcZ5Xs/IHEF6HkC1J0H/KdMIE9JAn0H/6DyDDDwGZj2&#10;DYjeA3xnTW+Cro9AB+UBeAfEHwF9T4DYWaB6z0cEj35D4qYZDtB9F2i+DBGS4D/6RxAMPbeA2kWH&#10;YfhCY4cBkPI84OoP6jJ9jpBmCwXhihCGgXrDwJ2GiJkUkCoKCA8ZCdp1q75FdEnwbxEBiqqhA0ya&#10;WXkymHQjAoDW0W/OAVAKAShJSUpSkpKUpCQlKUlJilGmJgHgoioAFAJArsfsBcAWfgLuiuXSIgh0&#10;i6eyHYMdAjCiDjophxC0AM1dIvv6eq8nzeXaVAZ5JuhjgK6WfLNTlzsF6DPW2Szj2HFq22140bri&#10;kHDXJ5BOJAC565PbfrckBJq/ApG7QOjsHzQc+IG2Qz/hX3wdoZGriKy5g8Dis6gePojqhcfQvOoq&#10;gnNOw2jbhPCON6IMIIFxcsFXQT2Bfz0sgK34TAgwcFeBvrqeSQDO/M9gn9fTb/pOulR6ADSRq/5t&#10;M36/kaz318zvww+B9nNAzYpHKJt7E/EjfzBwHZh1HwgeA+J3gNBFoPepWU4wfg+ouwD0vwMG/zVL&#10;BPqPAY23gI5/gMRzIPYIaLwLBK8A9UeBisOf0fIYGPxjng8aV88XoP1fM0wg+a8ZOjDwA+g89RFG&#10;fYeYE7bXMAdV99PJI/rNStvxJ6nXMBA0DNyk5JjJbrOCQIxd/XlOK6EtlgWfwwAUEszyAGCyQN4P&#10;ggyT+4lt5DIRWkDJC1sBXxWwgPxISlKSkpSkJCUpSUlKUpKSFJtMSQLgg8sN1IWBJsqezkBdZk9X&#10;LZ6WpV+xalrgX7Vosnu0BDMMlkT5v6SZyT/ZIxKwmfHbPgnUspfss9P8QKFdHz6077qITQAGJAHQ&#10;Jj87JQEQ+wwkJKhufwpEzgD1a56hYf1TDBz+jo4dL1Ez8xBqZx5Hw9ILCM07Dl/PVnjmHBGVAIgE&#10;oCR8pGzlV63+TAzQd7Vsn27x5+2ZDGCLv0oOqMQALWMPA26n+ztQfwkInAUGHwO9ZG0/9Alt14Dm&#10;E0DNqvuoGbmGpm3/IHbsD+JngdqTP0V4QOsdoPs2MPgEaHkJDH4Gul9BeAgYW9/Cs/8Lhr8Bw7/N&#10;vALhK0CcvAteyHwDlC/gp+kR0Q6gg/SPeY5pjPTZ9MW8Dgu+A0briLhGOnifDK0yDBz3V5khAGT9&#10;J9d8zvQvEv7JOS6+8zxnEkxa9VUvAL4XGOxb94ryyUr7iTKAFcCy/88ygJ++fMeeXXswbWgWEi0J&#10;hMMhBIJ18FdWorKqEsG6AKLRCNo72rFsZATHTxzDn5/f9Wb+E/Lz5zecOn0ac+fOQ1d3Lzo6OtDZ&#10;2Ym29g709w1hycJF2LtnL548earvWpKSlKQkJSlJSUqSt1y8dAlr16/H4EC/eBerrauFv7xSeMx6&#10;fV74/eUoLytDNNKE/r5erF25Clev39Cb+U/L1CQAPF4g0JACHgKkKNnLBahRLZ1MCkirpq2Fk+Ob&#10;ZciA+C3JAwJUiXaRvE+47Etr/N9R8jioQOvR+4IAIABK4J8s/+QN0Ct/E1gl93kC0ZF/gKbbQOsJ&#10;oHbNYzSsfYzW7a8RG7kKf+9OlPVuQ93wAYRnHIDRuQ0974BdEnyTVwEDdDUPAH/XrfgqOaCvZ1d/&#10;VnUblQBgEoA+yeOg6ydQfwGo2v0ZXeeB2L6P8Ky5ja4rwOz7QP26J/AvuY76TS/g3/ActVueoesm&#10;sIaO/Rrg3vQMVTv+FS79C6mtU0DZ9s9opAoBL4GhT0DwHlBzAYhek+7/H0yyoOMz0PMnlWuBxkPj&#10;ZE8LIlzi8jxRf8aMzZmVHCZJKwwD+2qqzJKTQqk6hUJuCZCv5AVgUkDcEzKJprgXOGmmTAAo7gt5&#10;r/B30SYRC5IkEOULKQTA/39DAHz68hUDg33SC4Puy1SCxtR1GSUMRNGysjI0J5rx8OF9vZspIxs3&#10;boC/zJ9xbLmpC5X+SqxdTxlISlKSkpSkJCUpSUlyk3379yFYX5unoTUz9LaqshLbd+zQu/lPyZQk&#10;AD5RFQBydRaZ/yn7OLshKxnLBbAhkMNgRbFs8jpBHki3f96WPQN4He0bbQOS7SJzP00SlyQA8p5o&#10;41IXDFcVus6/xlbFSs/u6QROOVs/g2kiArp+mRnxjaUPYAwdR3DFbTQvv47A9AOo6NmGxhl7EZy+&#10;H+7OLahYdQvrAOEJwHkAGJSrlQDYsq9a+NV+SRn4c2gAEwIq2FeVyQU6HtqHLO9tf4DkXaBqw2vU&#10;b3yF0OaXMOZfQGTHa/SdBZq2vEDTpueYfhkIbHkGY/YphA+8E7kMZv0LBHZ8RHjDS0T3fIBvzVNh&#10;+a89CcTuAM2PgeqLgPsiEHwAJB8BDZRb4D7Q9Q/Q9hFI/mPmISDrP4F+Op/NABq+A3X/moQLnadB&#10;8gDoX29zzSZHKZngpupKIJYEYh1m1QoB6FUSgAky5VMt7ccEmCDJ2NIvs/5b3jR0X8ht+X6rj5r9&#10;URWA5f9tAmBoeCh13pU/DY8dMSiSf2Yuc7ndcIv8H5nXkTTZ3owfP37oXRed3L57By6vN2P85nG6&#10;4DbccBvmJ+eqIKVl4nzJ82P3LN23f6/e3V+RHz8n7jp8//INV69dxY5tW7Fs0RKcPn1a36QkJSnJ&#10;FJSvX77g48cP+PGNvLp+66untDx98gRnT5/E3Nlz0dHZgf17duubjCp/9AX/WfmFXz++6gtLUiA5&#10;fOQwvD6f9u7gklW0VONLuiHG5UqF6brd5ruICK91u+C2SrLL/STm6+jqwIcP7/QhTGmZkgTAe08Z&#10;EKQkgBL8C5XWTQYwpFyqjEEMg3sLELFrM1s+ZV1zCisgYEP11CMxkwBItIuybeKF1ZoguVn3clId&#10;JIymbj8Grr3FZpn8j0CyCtAJkNMngVIC0gy6yUrdcAqoWn4DreseonnDI7h7d6BieKdIBNiw8BTq&#10;B/fB6NqF7vvAFgnCyerNQJ/b5t9MDnAfduEAqqohAOo2/Jv3pz6pH/pNoDv+HPBve4+ykfuI7/gH&#10;ofWPULfkMmqW3UT1ksuoGrmB0MbHqFt9D2Vzz6Fm9R10U4jAFaDx4C8k935B47pn8Cy8hsjZP5j2&#10;Buh6AtReMCsFMImxhMoqPgOC14COl0DyHRB9DjT/A3T+MsE/hVq0Sm8L8gCgTzrX1IYxc7u4Rhyf&#10;n3Ht8tEc5gbnBFhS5jMJgOY2c/5yCUwB4MkjQLkHeM4L8C/vAyYJLAKAPWNkqA3vyx4BIva/xfQA&#10;oJADz3/TA+Dhg4fwuKRnh0UAEog3nwH0x2F3TeyXpT8/RLiIyy3+lPQ/LbfLg83r1+rD+ety9fo1&#10;83joWZiWvFKOP4c5mxbeZFXGkF4UCikwewZRnH9HFsybazPuHNTmWtp/NxBPkg/R1JHm5mjm8TpW&#10;8wXM4/bC7TbLnjY2hPWuxhRqiwn5v6rafPd4fKitC2La0CCOHzumD7ug8uDRffFsyhjjaOoy0ghJ&#10;D/0m0o7msXg2GfD4vNpxZs5p8mQqpAQDQXi9HnF/qc9XGq+3zIey8nLU1dYiFAygrrYO1dXVqKjw&#10;o6a2GtXVNSgvL4PXS3POC8OT6alX5vXqXdpKTXWN2J6shH5/pW2S3tE0txDBzP+UrJrT8zY3dYtn&#10;L53fUfqn+TDGuVq3ehU6O9vh8WQhiIkE9nhR7iuDj+aWTIjt9dB8c4vlvK2HrlXWakjaf4/bPL/h&#10;hiZ9SLZSUz2W1xoR2HagcnSN5Nh/IeX9u3+s8dBzVnx3ueDx+uArL4OvvAL+yiqUl/ngpeewuP4u&#10;8V5T5tGBdaY25PHMngjZvnVLahzWO1hqXOa7VOZ4TVXW8T7K/UPPTuHVabWhfxrYu2+PPqQpKVOS&#10;APjgIg8AygGguCqnEQGKe78FapRcAOzqLMgCtoAS+FcIA1onapwngGinKPsXtybbaJOrsOoi93JP&#10;BbqvvBFWegLHRAAQaCbAzBZ6AtBqST4mCFqp5v3mp2hadhM9B7+iZuF5lA3vQ2TeCQTmHkdk/nFU&#10;d+1A+cKzoh3yMqD9OPkft6d6AjABwO7/qheADvLtQgG4DSYA6Dv3R8kCCXQT0dH+DAgd+Y3QltcI&#10;r7yF8JLzqF9yCZEVVxBcdhWJzU/Quv0lgisfoGLkBmo2PINn1WM07PuMloPfENr0EoldHxE/8QPJ&#10;y6a7fyOVEvxkkiNxSvb3FohdB5pvAfN/muUV298D3V+B3t9A63fTE4DGwx4KTLIQ7PWvPWMl6tOv&#10;XSGV/6ynezxm8j8qA9jYlrLUCw8ZJgOYEJP3i+rir94bfP+I3ABqjgCFMBNhApwMMA64/cCS/xYB&#10;UFlVbQEW888hy/2vARGxHb2o2rycZZIDsk35p+NyeeCil1Rl3YIFdEf8faEX7YzcJDbHmM9zkoEL&#10;vQDqf+Lr/wIRYvjMMXi0Y3F8f6fNDTfcbsojY1odaNlUkoxjy1PT7gH5Evf23Ru9u6zy8NED+7bs&#10;llmAMXUd7fYxX/ZT3617Pm1/+3ltklb6OuW3iwBjBTau36gfyoTKjetXRX8+r0MSYAzNPF/msflo&#10;Hit9ff70QR/SxMjv32nj0J8Pju9JG6W2Kyur9J7TRD1We+VxmXNFEFTS08nsQwIMVdO8oOR/gHg+&#10;ZG4r/iOEF5kJ1NzCeqnPO9mXBK0moFfGJMi31HFkXlttWcZ/m/nZ0U1vQ5nSEKJqSOo43I5Jkoz9&#10;+bcgp8wxWIaWUQDfWMLbEYBkIt/ufNipdU5trh/p12+f9e4mVRKtbeY4bUnS7OcsV6V5VVbh07st&#10;mOzdvVvpO5PAM5dnLhNq+45ikk7261jN8+RNI7LMZfsP7NeHOKVk7LujCOUreQCEGlIeAKrl0rJU&#10;Ksn8GLTQco5pFgCIrP0S9AjgwwkFJRkgyAGqAtABJJKi7J9pqeKbyekNNMb2tpPQfGBb60ndFei6&#10;+FK4uFOiPwLIBEY5Dp+BOSlb0vl30z8UE/8YxoIrmHYOiO14gpr5JxCeewye/l0IzTqIhuGDMJrX&#10;wLP2Pigid73SJgN6ButMBDDAp08iDDhHAPfLhIAdKcD7ky5W9uVPsq7TMfb/ABK3qezfY9QtvoDw&#10;4ouonnkMgdknUD3/JELLrqNhxR107f+A5q1vEd/+EvG9/6LjxB9EDnxH1Y53CG3/FzUbn6Ns82vU&#10;nTbDAJpeAk3PgMBVIHIaKN/5AYlrQPIB0PEK6P4A9P82PQAaXwNNX03ihUgDUrJP0liJE6zYfin9&#10;j2mCdaw2B7weMy6/pVsB9tKFn0E/e78QKUBkALv+szeARaCp9xVvo1THsAgA8gCgEIAkUOYHlv43&#10;CICRkaXyvI5x30ol1zGPxwWv2wWfy2N5B6hK6+lz9OuY2ka8uGntfPv+d1wMly3h8yHV9nmV+TIm&#10;rCci5MEjXmgzts9oS9lfAVXivqIEsJMog4MD1tjo+pKVlCxkPD5zTOkvEDTGXK6v2FZ+vn//Xu+6&#10;KKU1GVfOBY09HdzwOcm4Z0Q4SPoLG58jj2J5diKv374T+3i9PhOg6/MxCyhgMKRex+zqgmHj3WOn&#10;JtBL35aOjQFKBjngMrBkCVHcEysnjh4V7ZeVVcDt8koiMgWY9bmp/qb5KDyd7M6Nuiztesv722Va&#10;bAspqXGm5gzdf+azUr7Mi+Xmeo/bo7n08nXPvBbq72wyZ+5sub08lxbwy5wj5nMge0WgFGg3566+&#10;nf5bX5Yx37Nsl5PatJVLG4FgvX6KhHz58iljW7tzZP3XyWtCc9RD9xs9L9jjTqh5bdPHRPuytdZc&#10;xuu9Fnme/Vqy8HYZ92eGmuv5uZFJQKWuJy8rI4PIXxSfl8h6063dbr6IdwtaLsgZOe607fRzntpO&#10;Pf5Cy93bNzPGnkFKab+pYhp/F8cvPUNofnm8HvjKfOLTnCvaewlVacs4X+Z8NJ816df+0OFD+pCn&#10;hBT+yhVAPrrdRDGaoIat+mzFt+KTVTdmBQiJ3+wNoLj/CxKA10lwRO1Em4GWTqC91QwB8I71kJhg&#10;Vd1aeJmrEn1X34LsYeSKTuCYQTZbo9lqz+76BKQJXNOy5vuAseYhotteoXHjfQQWnUXtnIMo792B&#10;mmkH0LjgNHwDO2HE1iF58gu20cu/kmeA2mL3fOpHteATiNcBvmrt14kAtvjTd1J6HVKJBtqHlvUA&#10;CD0HEneBxp1vUbvoCurnnEPD4itoXXMPwQXnUTH3HIxpJ1C37Boa1j1AbP1DNG96iPjO12ja9Q51&#10;R4DkRSC0+wNq9n1B0x0TvFMG/7ZPQMd9oGH3F1Ssf4TosT9w7/0M776viD4CmsYqYi8AAP/0SURB&#10;VN8C4ddA+08zBIDKE3KIBbVBYz0MoHr7GfHg8Y6D7c5HeW4M+TzmnI73ABEKAWAwT94sMiyGwbw1&#10;9+U9oiYJVMkA61MSbBZBoJJsEbM9oxwYoaKLU1vSwIr4I7AHL5k61vMhfX1aO/yHI/7IMttRt92y&#10;lQJ0Jk+82kt0SjPHaamt1cE8TuFSrC/XVH3BoGNXLbPz59GTY3KkrCz1gpD9uuem4qVCXmeyOJEV&#10;j8BTZdXoVsdikdSxZLm2easb3Z1EZ+cut2+lXgqzWUBHU6fX0sn2Wbe1IyVcBsKhoH54ecuXr19k&#10;29L6LF9Yaa6p/esvzPlrqp0Kf2FDALZs2mr2ZXceR1M+1oyX+lQ7ahhXNkkmWzPbttGM66+DlTzm&#10;69/W1PsnkW7m/2GsmbIhZZdQg+kJINzKcyTSRlXt+mWeZ7lc2W4suX79SmrfjPmRv7o9JiF2+vgp&#10;vctJk87uLjEGOk9ep/eMrZptCBAsz9XWbYVNlFdTV2f1n9N9w3NAX05K/7lEXJP3jEbcMwknnpP6&#10;fmOqCz6vB79+/9KHX9Qy9t1RhPKe3JzrQ0CUwQy7KEvQb9UrZ3BD3xnsc9kzJXRAdfu3Ep3J/akP&#10;AlPJNkTFBCLGMeW6WXBNeyDxn0glhq6YSe7IAYsALFv5uWyfbnlnUE2vzZStPn4V8M+7jPolV1E3&#10;cg7BuUfg79uFmuFDSKy9gcD8U6hu2wRXyzqREI/2ofh4ArwM+jnMQO9LBf0qkGcCgMZAoJ6/62EB&#10;7DnAIQy0jMB26D7QfhvoOAvUjNxEzYILqJ13CtHl11G38Bwalt9A5+73CK+4itpF5xFYfA2+OadR&#10;u/wKmne/Q/0JoP8JED31B/UngZ6fZtvUT+8PoO8GULP+NYzF19B4+Cv67gOdV4HYTaCZcgYoY6V9&#10;aEx0vuk8LKW4JACukZ3w6tdwEpTB1HSv28xZESUCoDXl+i+s/UrpP0FwUU4ABv3sOcNEGRNokgBQ&#10;Xf/5O3sH8HransoAjkxdD4AbN2Rsu805zkXr6wPYtzd7gqTbN29j7ux5aRYKUzViwObP2nIxluTS&#10;3AV0dxReUv1La4sNuUUg1nwp0NzyKJZQlNqJoL4uINxOKcZT318//mzPV3FdJIFAsYuTJcuWL8sc&#10;S1ZSJJtmXlNVp4LQOM3rPPqxsI52H6mgvYrKl+YhPb19Ge2O7yV+bHdQsuqbniC6VT+3c0JqgSEr&#10;BtX83dVJWWXGL2X8fLGORXlxV8ahgjprfKMef3p7VjsuN+7cvqkPo2AiPADYam43F7MdQ9ryzP3K&#10;KMH0KNLQ2CiP19w323PKvg8zljxzm9E02/Zyebbj1AlLadEU3hBkCbXi/FPt2d2rdstI2Tq/esXY&#10;YVn3H92HT4nnF6rPNw10ZetXX59x/ynteo3Rr6UuwXB9qn3b85rfvU76N2XlyuUZ4xHnSXs25KOL&#10;l1Gq8MLIx49frDGazy329Mkch3k89v/HBOibmqLYvm07nj19in/f/4M3r1/j5p3bWLVqNSJN5j1t&#10;fy/lOC+VvHAjK0b0Qyla+bszM0/5SjdUuElWAeDYZgnw08A9ewXI2GVex7HQ1nplmQAyChgi0NTe&#10;BXT0oUFOEgJbPn0CTIKm/qzLMP3mJ+GaT5ZxAqEEShk0cy4ABugM0mkZbUfEQedXoGLZTQSWXkH1&#10;kisom3MK/lkn0LjgIlrW3kP93LOoHDoKd9tmeLr2Y85LgHg+tngzUFdd/Rngq7/Zsq8CfAL/pGz9&#10;V4kBlUBg7wXalrwXCHDXXwMCm9+iduQe6uZdQnTlLcRX3kLNnJOIbLiLGSd/oWP/PyifdRLhlTcQ&#10;WXsHwXX30LzzPfovAbNvAKEtbxA/9hN0mxJ50vUVaH4E1BwHas8AdReA4V8A2bFpTGTx7/idfiw0&#10;HhoX5QKgcdFjkDwljF7zYcsPLP0aFk6pLxe6yQJDc5iSANL9IFz/CehzWUwOAZDfufKFuB9sVNwz&#10;5DnA9xSTA7QuJsv/xYGAvFdcZcCysV8KilFGlo3YnFf9jyF1TVU31KWL8wPjc+fMhEsmP7JcVbk/&#10;uxdbbTxbttOsK4x8+02WRB6DGhutjcWGMe/qJbpsdDl77kzqHnF78iLOvER4TaKsWbva/jxMgL5+&#10;9UrvrqhkeLjXHGuWF62xNXOekN6+OX7g2NqWnECLdkrVMIHRQwaU54LN/UDKrvj6cms/Zfwf3r/V&#10;D9GxrFw+Ak9ZufXfoPeXs4ox2+9Px3T7xjW960mRVStXmOMSoSimerI9M201tS3lW7l69bLeRYZU&#10;++l8jgIEdGUAk5UsTD1fxaealMwmhGx0dbq9g+PQlO+FS+fP6acoq7x7/UokYdTbyqa5jC1tG+Xe&#10;2rcvvwoynz5+RKW/ymqHwtb0PvNRf0V+BOdEyqZNG7POQ0oAKJI1yvwK6n9c6rlqzi+6x44eO6o3&#10;P6GyYuUqbYy5zW01nKyj1ZlH2a8/PxFrbhJ9MdGQrVKTOD+jPMtra//+9c5FpiQB8MVwpVyOLcs9&#10;xSITCFGAiwDyMkmZlcBMhgNY4QES3JCLtGhHujlbhEEr0EEeAD0mAeDV4ztzm5i5a7b2lD8KdwWG&#10;b3wUgJPAKSWiUwkABuCq0jImBgi80j5NR7/Du/AywmvuILjiBoJLTqNpwXlUzTmDujmn0bjwIoJz&#10;jsJoWQdj5ll0vTat3OQNQMCYXd9VDwD2DGCgzB4AqhcAA35WlSBQiQNeR580ZgLZ5HofPg9E939D&#10;/ch11Cy8hrol11C55Cr8S66geuVdxHa8RmTDQwRW3YJ/5BqqVt5AcMNj+Nc9RdnKOyhf/RT1x34j&#10;/sCM/6+9DZSdBfwngNb7QDdl/38BtH8AWt4D8c9A+F8z4z+db8r6T590DogAoBAMIgsEAZCYJ66T&#10;+QDNdi0nRsU81Kyxg2Vec0630DxWYvwF8JceAAz4xbxXrPykaliA+C6TBDK5JrL+q/cPhRYQESDJ&#10;BC+FANAMmVoSj7dknN9squZ3oOzEEyFNwlXSnC9OgUwh5OH9+0ofuc/juroavakxhUpMqWRZLi9+&#10;un77+kVvtqBy7do1eMZMBpabslWwsrJS76aoxLSyZI7f0tHW2ejIEnqqT6xcunrRzPBu018+Spbe&#10;2voa+Cv9qKupQk1NLZqbWxAOBVBdXaF4w6TfI1wxRMSlj3Fe7IliF2bNoH/p8cu7f99iwRzzf2mi&#10;tKrG+X1eKGloqM0YX67a1pHAj59Uti838ZePlTFeUXndh/qHsHxkBLNmzcSM6dMwMDiAwf5BdHV3&#10;o601geZYFF2dbZg/dzYawg1iH2fPwMz5Ux+oR0s8jkhTBJHGMNpbExgeHsTCBQuxZvUqjCxbio0b&#10;12PNylVYtWoFLl++BB9nic9BRUZ5l4Hv350/d+/dvTvmPeFE1fvn2rUrend5ycd/3glQnOon8xw7&#10;1Vcvn+nd/CX5jZWrVijkFOVdyO3a79u/T29swqWzsyOj37HU46Pxm9eoMdKoN+lY4knzfTAjTMDq&#10;c4yqFFQFonH84yi0FObtscDyyeUCQo0pCz6VN+NyZBZ40b9rrv7CgqlkNWdLp5ULQCY3ozjqZCeQ&#10;7EYTXVgvXVzTYpf61C++zYuh/sDTf+egFivnLkfPhVfCIs9u6KpruuoFQOCZXemZBKBPiunve0NZ&#10;6x8jvO4pgqtuo3zmIdTOPoWmFbfRu/M14mvvoGHhaVT07YHRsQXG8GG0n/stLOcE8dgizgQA968T&#10;D7qFn0G9avHn30wEqMQBfyc3++UScNdeAWrWPEH5/MsIrnuEhs2vEFpzH+HV9xHb+BTNO16j7dAX&#10;VK15gsb1z9F95Buad36Ab+QuGo/9ROIm4Dv2Bw23gObnQOs7oPszEHoAND8DGp4DgQfmZ/wd0PwO&#10;aHgFRN8BwSdA5R0g8dUkArqlVwWdEyNkxlzlbs1UiB19XY5zhDxSygwXqgwDK7xlEtwTQCdwrnjA&#10;WACfw2CkJZ/vC8u6r27D3jLa9mneNkkg2GzeK5T0ZoqVAZw+jRI7SfBtdx2y6Np1E+vpcPjwQXMM&#10;BCqyWBHttLKiXG9qXPL06TNzHDZ9jaarV47vutdWV2a06USfPZv8FyzRd473aS5azELjGzsDem46&#10;GXXSrRfc8Vwfl7NrsnvXDpSLxFuZbbFVSV8+mvZ0T0xIAMvdW7dRXm5asZ2q+mycNkhUfHEJgVpr&#10;vDYv53zuvWVenDmXX1y2mQ8k89ykNL3fRKJFb2JMyWxzDFWOlbxPaL7nKxltZ1GR2HWcz6u+/gHZ&#10;Xua1ylUJoFVU+/Hla2Gy7Z88cTKjz/Fosck/b/81x2Yl0swcM+m6dZOT16k1Fsvo24l+/vRRbzJv&#10;uXv3VprHRLZzk1XHcR9OlhT/CG3kk+EGwg0ytlla+gWw1+L3GcSoFv00UCOtpKrlM0g5BJRwAqpt&#10;nugA4l2IiYtq1ijNuNijKE+cMSeQTWxtusoHpcuH+L6bwhrPyegYNNsl6lOBNBMEtJwy2Fdte4ng&#10;pmeoWX4T3jmnUD3/vPAGSGx4hNoF5xFedB51w/tQ278HRssWePoPilh66oNe9ykvAPVDJAS1ryfx&#10;I9Wt/vRdjf1XCQAV8PMxqUQCbcOu97FrNP63qN/4GrGdb9C89SkCGx8gtv01qlbdRXDbWzQf+Ijm&#10;rc/QuOUFhs4C7cd/InEWGHwMDL8Gpn8AZn03j4OUsv2TBwO13/fHtPbHf5ihFq3fgJ5vwNBPoOsL&#10;kPxjegXQNnQuZt35CaMilbAkZx3PC6pUv2Fgo8+Lr/FuIEbu/xzjL+8PC6wr9wh7yzDoZ+AvfisJ&#10;A617SvGQsTwFZJgBhQJEk4CrAlhKNM3UkOnDwzncd6aqL8AH9xem/Mu06dNkH/QiZw8k0sdkjmui&#10;5Pefnxl9jKoyDvfEsSN6U3lJe1si7dgy+suilM2XPv9584/eZEFFH8f41IXHjx7pXRSFNARDpuu/&#10;eCHK/4WddTLk6OEjoq9c8xWklBJE5Z5FPJvw/BU1zDP6yE3Jg6CyqkJvelxy9sx5s+0cSUb1PuQY&#10;8lA4pDdbFOIvr0h5aGnPda+MQ3/9KvdSk7pw8jtxXsb8387vuWztn+P1UZVrvecrmzZsyGjTTnlO&#10;jFf0dp2qv3Ji7w1dfv34ofTn/HroumzZxFf9GK9UVae8WtR7Xf0+GdISTYF/j50RNYsSGeUvL1zy&#10;UdHPmPd6pnomsTxivjI5V3aC5TNVAQiGZAk/xTIpwAmBfgYrOvC3UcuVmcEOEQAyKZogFlqB5nYg&#10;1mlWASB3GUoEZHPBSZlFE+UmbNanq/MHiulS6EF41VHhck7AmwgAeqwQECdwTyQAg30VPLOLPXsB&#10;kIOhZ/MLVK1/hIY199Gw5i4Cq26jdtFl1C+6isp5ZxBedR3VM48iMP04QgvOi8z7davuIrDjBTre&#10;mq7v5JrPrv80Du6XQbwK/HUSQCUI6DeNi1UnDkipXeqDvAHoOBvuA+6tr1C++hFqVtxGaOMDtO37&#10;jNpV9xHe/AixHU8RWH0DoY3P0HviB5LHvqD58Gd0XQKG7gODj4Du21IfAu0PgPZnwOAX87ySdb/9&#10;l2npT/4A4m+B6Bug+xMw9MckDDo+AgP/Aq3rLsIwco9xMzVVRms0BtZ+rjAhZIgElcJTpX3I9IYh&#10;4sq6L2heq0QXhwKwNV8hAfgeENuq4QMKAaDeM+RlQESCCL+JAx7yAJgaIQDkCpl5TkdT83yvWjOx&#10;ln9dCNBTbHtm/5nqNVwIh+1LMeUjevvZVJ2nCxbSnTlx0tfdmWW+2ysnHpyol1Inoo8lP02FlZGF&#10;sRhFjFMBJKM/q0bT8VkonciRw4dFn9li8nPV8cjCeXNkO3KOOiQjRClRlxvdvRPnCXDoiHlePFk8&#10;FUZTNn5UVRdnuEogIBO5Ua4m7bqzB+WNa/nnLEjN+bGv469f+WUE19vJR8cjeltZdQLu44w2HWoj&#10;VQMroDx78lj2ldv/sa1q4LHYJGO8NlpoSbS1Kf254BvLKKM8R+N5eNk4lYz+R1HO5dLe0aY3U3RS&#10;+CtbAPlED54geQCwhV9aLPm7CmLEMmnxZ4BjkQEyEZpYJ/MEiH0YLFEMdRIgq2q8B6300PekSuuY&#10;E1G9wSmRlzYhJGOeltzFZtLkrubE98/eiM0SdJOqHgAM8BkwcygAewWQkhs/geiaPf8isP0Vwluf&#10;oXrkFprWPUB07R0EFl9BcMlZxLc8hn/OSVTNOY/4lkdoHrmM4MJL8AwdgTHrFAInvwnAv87G6s9A&#10;npex1V+18OukgE5W8D68Px8TRY/SbzreoV9AxZGvMGacR+Om54hueYX61Y+Q2PYcsc1PULP8Dho3&#10;PEdk2xsENjxC9brHCG57A9+6p6je+AqVG1/As/wufCvuo3LFIwS2v0breaDjHhB7AHS+AZKfgORn&#10;IPkBaHoCtDwE2p4CsedA8jEwdBeIzNkMw+1z+GJsn33XzoXRVmleuQxMJ6+YRDcQaQPqKT+GTPon&#10;SgFqIF5UA1AJAjWJJlcKUL0COIcGA3+ZVNBKDMhkW0KGAFBARHHLy2dP5Tkc+4/dBDvm9aivq9ab&#10;KohQX7kmm9s4QaEI3J6XXaezvuSmllfWFAYI1NZRXG+2/nU1t3NS+mmiJHMs+amIGZfuhsUm7/95&#10;Z55jNUllLs+nLP913rLCWWtUOXXqtOgv+zzOTccrN27IMmP5qJKE6sjRg3rTecmhA2aoUS4kYzai&#10;p66IcgCoUlEprZli7hGxRtferNbgkbkhzp05o++Ws+jnIZsmE84SkKmitzWa6teGn4Hjkf5B8kKj&#10;cza65wqRU+OVVHv53aO+Aj9LXrx4kdGnI+VKFaTy+UneRcUk6njT5hPNJYlbCilzZxNJSlVVUs8j&#10;890ny/NJ+V+pqa3VmyuI3L99x7Z/+2XmuJcsJZ/i4pbCXtkCyQe3QQVGTQ8AUfKPQYwCWDgsgN2U&#10;LU8AjSBIAzsS5IRisl1qIwG0tIkqAIN0YUUNSflgFC9t2sWnP2xeJuru6pNDKpVlyeJJkP7inwKI&#10;/En7lLfNEzHn5AFAIJis4kwAcPw9A2r6zm7/7CVAEI32qdn/EQ273yFx6AtqRq6jcc19JDc/RXDp&#10;NYQXnEHz2nuCDKhacB6hFXdQNnQc7gHKFXAevpnnYPQfR/Wu9wKY03TnEAMG9Qzo+VMH/roXAO+n&#10;Ki3nsoHsWcBEAv2mfAYUClFzEajY9Q9qtr1GzZr7iKx7gq6DnxHf9wmhDS9QNXIH7rlXUbHmEVoO&#10;/0Ls4B807fuG2O6PqFv/CL7512FMOw9j6ATKFlxDzbpnCO39gsQFIHoFaH0B9LwD4neAhlN/EDnz&#10;B5FLwKy3wJLHQE3PguwPrVG03jDQ6/UgxMvEQzezHVtAKOfWTJ9XhKkIwE9zl0C+mNOSzGLwzh4A&#10;4h5QSmNaBIGi/NsizPhek8SBqDBApQZl6AwRA14qA1j8IQA+X+7WL/VPcbLEyQvR9evX9d0dS7TJ&#10;TD6VVdVnGH+nXCwFlIwxjKHqdfJ6Juda6WNwqtazXYnBvH33tt7NXxV/VbUYo8ervszmSALYKOW4&#10;mAw5e+as1Z8+Bic6EbJs2UKrPR20OdGJkOMnjoox5OoZYY1XeQZUlE1s3pGJErfXPCaPTZgmh2Kc&#10;OZlf/D9JrlUGxiN6W06Us/OPV8z2shyrPLfesvFXYMloO2c1x+Yr8Dx8+epVWn/jUiIDRP15A5fH&#10;4YUy0cJx7lmfSxPg6ZFNbt25nb1vO9ykaHlFYckfXcKB0ChkMi9PlWm+fu2G3kTRSeGubAHlEz3g&#10;yANAJDlTXJgZ2FuuzM0SyMvfImSAAZFcHuJEaVRSkMsCyjwAnGMgTl4AnZgly/8RAGetNAwEpEao&#10;9IRhoM8wMEDZXz0GFrq9WOYrx6ZyP3aVl+NAZTVO1QRwtq4ON+vrcb2lDbPKZfIrOeH5RTBzkpkT&#10;TJAGoW5hwWdQrwJitvSrlnS2xtNyLltHoLl82xsEt79B6/7PSBB4XnoLgcXXUDP3AupmHUdo0UU0&#10;LL+GxJanaNj0FHUrbqN+zX0kNr9Ay/qnqF9wBeVLbyJ00YybJ8s8KVv5GeAzkKff/KmDfyYKVPKA&#10;t1fBv0puUBgDkSCcmJCOr/EahQW8hbHoBurWPUFiz3tMOwl07voXdSM30Hb4OwYvA+1ngeh5oOUs&#10;UHfkK5rOAm3XgMb9H+Bf/RDu5fdRt+41Os8B4RNA/CYw9AzoegyxbfT4HzQe+YzO80DfoWdwVTXb&#10;XK+xdRdZUeeM4GxTM6a5ZQiBmn10jAchEQOLK/xmCADF4hP4j7RKgC49Wfh+YM8XnueCGFBBv7wv&#10;2EvAupeUbYRHAd9T8p6pp3wZccBXDiwlSqZ4pT5gZo3O8NYZQydT7ly7mfNLx58/+t7OxDbRkSQo&#10;M5YTUJUvgA/u3tGbmnDJ6D8HZVK1JR7Vm5tw0fsej4qMw6JkVGFfap2KGB8DKus/ymZu2Kjd/xiR&#10;HZMhFy+y5T23sWYb80RJba3q1eJsTPxSWTYBcaUnjx7NbN+hVldOjieUU1HHqF9Hnwx5OH78uL5b&#10;zqKfh7T+xD3iwpq14/PI0tt1ovwMGa+MRpAzkRKegDwQqXYd3g+sBQSnJC9eTiABINRsh6zdxSJc&#10;hSZDBWFhfi+UcF8UVm1r4LLTCZrj+Qj1O3buD7pH/s74nMrUGKUmn+jk1jeaYIVijy1gIwG76uZv&#10;5Qlg66VUsvanEQfs/s/uzHKZSHJGZdW68MZbhf2GBxerArhaW4tngTqTUEh0AokuoL0baO8HuvuA&#10;nkGgfwYwPBcYnANMmwcMzwT6ZwLTZgEDUucuw4P2NkEsmJN7dMDH5ICrLoTpfwD6qyFATECYwC95&#10;AFBIgJr5XyUG6JPWU9K61o9A+abXqN30HI07XiC06SlCax+jad191C+9ieDya2hcdhN1i6+gYfVt&#10;tGx7hcSu94gf/oG+K0DDjvcIrnmMlu3v0Hj0F6rPm2Mg+KcCfAbtKinAwJ7HxESAvp7310kE2of6&#10;UskN8kAgEoCIESI5Gh8B5Qe+wFh0E2Uj95DY/S9Ca58hsf8zZlwHem8B7VT27xXQ+CTlTSGqKHwH&#10;oheBys2v0LTzDcK7PwhPgJ4bpsV/1itg5mug7RQQWnsfDYuOwvByOSJ6QKU/VMU1S7Oi0suCBzX0&#10;IGvpBIZnA12DuFlem/IEICVvE8VSQ+CmVnoNVMtltP1hnx9oagNqGk0gbpFc0mLPCf14zrN3gFD1&#10;/pD7WirJA9qe7gNxT3HyTbmcqwBQEsAiLwO4fPnyjHsqF50zm2ba5Io+hmw6XjHbyZyzaSrmbmo9&#10;hQlMhpw9e0H0x8mtMsc0mrqxa3d+9aBzFR1k2OsY59WyKqaslsUiZ06dEOPJ5aUnq+r7ThIBcOK4&#10;OXZPltrXuepESqrdUeZEFjXBnQuXLl/Um3Ukhzk3Qh5j4GtZU6Q5ABhE6PH/6rLTp07qu+Usept2&#10;9/94RW/PkU4QOLpxQ1pmKQeFaDfVh8drhlLMmjX+MpX5JDoknaxwrzdv3pj92Ywhb5VjH+gjk9nf&#10;l2zjU4+5EJLRbzYlEoKSb7o8cMuwlFOn87+HxyPhcNAiY9UKASlNzeepIFNjlJp8JhfC+rC03DPQ&#10;iSlgnpepeQEUYGNZ+iWAESSBuq+yPVlS2YpKQK11CGjtBVr7zU+qEBBrBWJdQKzdBGFckpBIBgon&#10;qI0CdVGgNgLUNgF1DUBNCKgjsNaJ78lehDMmkr3Sg0/8yXn8IkZ9iwTGnPiPY/zVBID0ncE2A24C&#10;yQMAQge/omnXa9StuIX6pdfQtPo+opsfIbrhCRKbnyFCCQLX30XlstuoGLmG8JqnaNj4DLGDXxA5&#10;8g2hXe/hX/8MdXs/o/E8EH8EUOoLGo8K6nWAz0BetfirAJ/Hq3oHqKQCH5u6Lec+oGXkhE7kyAbK&#10;6P8RaKTwgB3vYCy5DWPeJZRvfIrw0R9ofWKeH3oU0zmhygitsp3GV0DNsR/wb32F6MEvaD/1A7Fd&#10;H9B48DMihz+h5RTQuO0FwiuuIjC8GYarfBQWM/VgMLMUmy9z68srzHnVEDXnSjCGm4EwlhrliEuQ&#10;Twn+htwGVrvc2F8XxJOGBP5ta8PTlhacr6jG5ao6oI3mX6s5X0UCQJrjdE9IwG8BekmYseXfAv82&#10;Lv9MlFn3hLynhMrtKeSAqwBQvowyqgJQvDkAMq9LNk0HxH9D6uo4oVX6WEjNF6Dxv+zZvSjrar0I&#10;uClOb/x9OhVi0/UxOdFCit5X/srXwfx8/fql3tVfEadJ60ZTfmmn+tqTISePHxP9FRMBsGjhvIz2&#10;c1X1WoxHDh86JNvL7CObsscHh6rU1Ab0ZotCrGdV2rGZY2fgeurUBHoAyGvC8csnToy/GkpGHw6U&#10;r9NESKrN9D7cMunqyhXjK/tKQlUlnMxDXd2ewlrSX77kHABZcjWNU//8/qZ3OeliGhVTzxZ+hy0k&#10;ARCLNmaci6zKmEc+f2r/8rOHxqFWA1G1kOesEDI1RqnJFy9VAWjUgA0DewYzbM3njP7KtmKdbiVl&#10;bwF2bVZcnSnZmVVikD4lsAqSEriPAPVRoF7mDqDvgQgQaAICUSAYMcEdracxkrWU9iOiINoJTJuD&#10;fpvJlE3Nm8GLpq3nsFVx5yfLPoFgsmQTN6vH4tNvJgDITZ8IgIbTQGz3WzSsvoeGJRdRs+gKqlbd&#10;Qv3ae4hseY66ZddRvfI6Wva+RfPOt2jY8Ay1IzdQueEp4peBWf8A4eOAb9NLtF4FEjeB6ttAhwTT&#10;bK1n8kEF9LxMBf8U688J/tRtdRJB3Zf2oeVMenB/1A5B0fUwiRIC+FTGr/4OUHkCqNz7A+UnfqHu&#10;CtB4Fxj4ap5HIi9oP/okYiD+DAge+QbPijsIr76PprX3EVh9H6HNz1C18DyC846gMpGK8bRX/Q/E&#10;JYD9v/GESSQRQUTztrkD6BgGOvpNIE8l/Si2v2sY6OoHeoaB7mlA5zSgfRDoGgCae4H2XnM+0TwT&#10;c1wNhaGEfarrviwPyNuJ5cp9JLZlooCXS+BvWf353mg1tyUCgMZLMXkjxUkAcHyoqbmAAnP7M+dO&#10;601NityW8XG2agH3/K2pVy9fyjjWXDQYmJzEO6pQv6kXRRprlvHahHWUVRQu6ZLe10RpTXVxuFin&#10;xpTlfOehZb7xu7HnIkePymz3+RAABbQwcrtOcxOwxYlKZD18+FBvNmc5eFB6AORRnpBJiKrqKr3Z&#10;ohB9vKr6ZELFs2fytx7qbeo6EaK3mY9OhESaQlq7kkiR82bDhk36Lo7FnE/5P1uoKlYh5enTJxl9&#10;TqT6PJMbx24n7OVBzyP2MNbHOdHizun9iwyd/D01R/62WF4xY+hUkKkxSk0+eV1AKAw0tafi9FUg&#10;zxZ8ER7AvwkYKWUBxT5koWeQxNZP6RHAYEd8J+smWVYJOFFsNSlZPttSGdEFqKIEbJRTgLwGaD0B&#10;L7kfZWdvJJXLyaMgRtsmgWlzsd6a5Lk+EN1wNwwK8E8kQL90e2eQT0QAEQIM/NlqTsoeAQRuQ+cB&#10;z5LbaFj7AA3LbqFy8VUE1t9H1753GDr6DU3L7yC05g4GT/xAdOc71Kx5hND6p2jc/g+aTwHLvwHT&#10;XgLB439QdQwInANiD4GObylLOgF0Ggv1rQJ6nQhgQK8SBarHgEpmsCeA2ga1z2QAEwJ8rBQeQHw1&#10;eQQQIUD7d/8Cer4C8edA4AZQdh6ougG0fDLbo32oDwppGPgM1O77hNq1jxBcdAX+mSfRsOom+o78&#10;izmHXsDXOGhzjexUPmwNAzsoiU7nEBDqUOYqE01xE/yLORYDAgTuiWiS3iM1DZJYojkqySUinjj5&#10;n7gvaL4prvoM8AXwZyDP/Sn3gNhWhgbo5IClzTLHgNxfEACcBLD4QgA2b9pocy1G0Qmyto1X7P6M&#10;SZkRJwtKvsJtZetDV+7zb0hvV6dZAtVmXKMphcyQ18KJo/lb/UaTXM+dE2UL29+W40dNS/G4VbPw&#10;uYjAnwQ5dNAcPwM/xyrHPdFSWVUh23cwLs0LZjxeFHv3m1UA0qoZKcc7qtI+LgPVtcVZBWA0jxWu&#10;enBmHO7Dqfb0flx49vSRvnleoo87H50osUv0yblz9h/Yp2/uWKidcT1DC5xQ9Pnz5+Mfo61yLh0X&#10;Nm7YqHc7qZIak1mO1s6LZiKFj58+xzyvNAZlHIeP55/Ac6Lk9asXpleCz/QoStfieG/MVabGKDX5&#10;SG4/YXKfJ8CtJC5jYMJ5AQigsEszg3z6ZGuo6u6sbkcqkptJQMZx0vQZVJKjEajnsmnUZkRmX6dx&#10;0ba0ngCcSMJGwF8mLaRtiCggsoG8C4Zn4Sr/GdvFumZVH7pOv8FOaa0mi7tqHVdDANTs/AyKaZ/2&#10;10Bgz3t0HfqOzv2fEN7wRMT6N655gIY19xBZcR21S66gacsrNGx7h5YD3xE99APhvR/hXfsE1Zte&#10;IHLsD9pvAU13geqrQP0loPU1EP1mAn+yxHPf7BGgflfHyuPXwT0DfiYHmAzg9eo6Pn7qk/ajTw6N&#10;oGMmYE/eAEwK0DbkMUEEStNLwHcZKL8BBJ8AyV/m/rQd7d9wAahaeQeBpVdRt/gEho68xdCmSzB8&#10;AZvrIzXjxcqNMsPAq7oAkOwx50IDzxPpHSIAvSSsRFUKWi5Bfr0E+GEKG5D70HoR+y/nnhXGwpZ7&#10;1YNFzlnLQ0CSZBwCYAF+2YYgEzQCgb1qyOpP90CA7rcE4KkAllFRyOIScd49lGhm7PtLtUocPXxI&#10;b2pSJRioE+OwcoRoILi2Kr8X8a2bNivHmnkOdOU/6jJP4azpY4k+ply00C55ZtsOgNwoar58pa7H&#10;q1ev9O4mVcrKlYSkNuMdXZV99OffJOUA2L9vt+hv1Gz3+thsXkonWp48eWgDIHNV9iTL/xwePnJE&#10;tEXu02q7mX1lqke6vlYVaRlAfbyquuTxnprAHACs5VSFZ4JEbzsfnShhkkot0cb/GefOndU3dyzj&#10;cf83tbBk4sOHD8x+JCk70UrJ7+jzb4qd1xxpIf479+03n8lONEVIFPZaOxF9jDxOHit5z0wFmbgr&#10;O4nyr0gC2CDBOpf8k4BEWC056zmDFnK9Z3JA7sMAiPeh7djyL7wC5L5kzRftEcAh0EXx/exNQGEI&#10;DIioD3LrZ7dp9iSgtgjwS1AmwBZZTLmtuHD3/lhTo7zkj/5nzJOMLHL+WeuFuzoBX7LocwJA+mSr&#10;O4NrTprHngEUKtDxDggf+obwhqcIbHiK6JYXaNvxBoGRm6iYdxrhhVcRXnUf4bWPEN76Gh3ngIF7&#10;wLR7QPzIDxgLLokke103zUz81H7DPaCZwPM3oE/2owJzBv8qqFdBv2rdZ+s/lwHUQT9/V0kBfRtq&#10;g8MK1LaZJGCvCbL0k1JfPT8B/y3AuAAEHpjHQDkFqJ2OC0B870d07n6KwMJj8AR7M66Z/hJJL5rm&#10;A4L+SL1opCRqzdKbhEA9EQCCWCJvEfIcSQLRVjOxHnkCUHy/8Dohj5JOpcwfAX5KwMdzmT1MJHAX&#10;c5jvBZXk4nnP29BvSRQIskBur6o6t3kfGqvYnvalHAB+YPn4siBPtDSEghn3EF+PjOUaKP7bckfW&#10;n1VzS4hxyxenzo5OfZecxGxr9OeMnf7++UNvatIk3pIQY/A6sOjSCya7WkcjDXqT4xbuQ+93POo2&#10;zAzcgXCd3t2kij6uidP8wasTOXDwgOjPk/N8kfeDdj0LIWJcHJow2vxR18nvbIFdspj+zZzL0SNm&#10;FQCfh+YZV5vJ4VngohJmpgdAZZVfb7YoRB2vTm56PDIHQJ4hAN9/fM44J/xc/vDpg7553qL34UT5&#10;P22iZNrAUEYfHjn/nr94qm/uWFTQlLMq94RnHJ4wucjjJ48y+3eoox0fk3n+8r8XCsD3vp6/Sq2S&#10;NFGS+q80nyP6+dBVPXe/fv3Sm/trMmf2bHikR5Gq5n+NC4sWEMIofpm4KzuJ8olcCEUcPgFrJdM/&#10;EwJCuZQfLyegIoG/ur1l6VSIAQGOFGBkgSXaRpIJ7LJN2wngLz0E2GJKngK0jRgflyPk/WmdHBu1&#10;29INxBMiJtycSHq8uJ3KbeoaMf0jQDZXtnQz8Fct4wz86ZOs3bSMrOHNL4GKnW9Qu/wWmtc9Rmj1&#10;bTStuYfYmvsom34SwYWX0LbjGRLbXyK47S3qtn9C6OAv9BHgfwt0XQai+7+i5dBvDH42ATR5IjTe&#10;B+KfTas6x9Uz6OZQAAbrqou/Ctz5N6v+Oxv4Z28DDgcgSz9vzyQA90nAnsMiWInIoPNJMJbaqboC&#10;VJz4hdZnwPxPwKxHQPuJ35h9+jcaFh6Eyx9JPaysh5r9CxU/8FeV+YAkuf/TfKBcEAz8pVu9IAAI&#10;zMvEkqKsn/ReIVJKhJewNV+CcPodpW1kST4iC5jkEoQXzUEJ7i0SjJdJDwHeVqxTSASeq+o9QcuY&#10;bKDjoDH7KoHlxRUCYJ1/3ZI5xh9QUzisN/VXxBxP+tjJ9Z8+ly+j2epMjhwyY4Ad6yRl/h9NeBwZ&#10;Y8tRJ1qoTbuSeBR2UF5WnrF8bCXXUPJUMa/v3xLyfFHHlDnO3DTb/9hkyMED+8wx5JMDwNLCWJ0y&#10;+8lF048j3/hnywPA4X1E15KTgFZPwRwAZiURF07nSQC8eP4yo03S8gkGb3r7+ehEit42J479/v2L&#10;vqlj0dt2ql56jyqgPHpMBID5TNb7ngh1KaE9N2/c1LufFMkYEz+3Fc+piZCF8xdl9DWWWv8fRWT9&#10;Z9HHKsbr9sLl8uDsuTP65kUpE3NlJ1k+kgshZU0nUCQACif/Y5XeABbIZ1KACQIG47xesWhagJ1B&#10;jvQmaJL11WkbAmEEdkROAFKZb0CAMLaW0m8KAVBzBsj8AJyUTYA+IgDagIHpWFBtuvvmpFZmTC+q&#10;99wXse0EeAncs/WfLdsEYtXqAJyhn9a1vweCe/9Fw/IbaF1xD67Bw2hYfhXT9n5A48LrqJ19CrWL&#10;zyKw+g6iuz+g5YCZ+T9y9DPabwLx6xDZ8CvWPIXn0Fck/gH6fgHt74D2PybAJhKAxsVAXSUmVGCv&#10;gnhVVaBPn3ScBODVdujY6DtZ6HlbNZkgb0tgnz0CdK8CUj5PtB2FCawiz4q3gG/Xv/BteoXgjneI&#10;7vsXjfveo+/we/gp+79hxnTyw0q8KNlcL15HcclvCKRHh8wKETRXogTyNfBNIQAiv4TiRULzXsxJ&#10;WibDSES1CZqDCogX32WCPtEmewUoIF6AfeW+se4FZQz8Pe1ekeSBmPdyXBSWQP1ROcKR4gkBiCVM&#10;qzFZCjLuoSzKsebFIhUVfhsQZv6+cvmyvvmYoh/vWCpe+j0u9PV26U1NuvjKfHkRAOwGXlU5scDF&#10;PD/quTLnTrC+Dlu2bM0Yh70q11Z5TtDn23dv9C4nRdhrIuM5NkE6GXLgwF7R13g9NAohFX66pzP7&#10;ylX5mPKRQ4fzIwDMfs35XVNbnGUArXHajN0rPB4oCWB+ccTXb9xIa5s/b926oW86LtHHnYvqxzuR&#10;4vWZ500QnRPsHWc3difqchfWm+jh/fuyr8z3B/tx6//T2ZZxG+a6v1Fdh4XHZ388pk6EWJVEbNrP&#10;pkyEP7hzT2/ur4s+VvXYPnyYOI+gQsrEXNlJli80IYU7vmKRt6z30lJpgRs7oCMJAfquegNw3L/Y&#10;ni30tD+XU6Pt2Goq27SAlAT9bPW3wBOHIxDol54JDOpE3zKBW98snK6uRSXF2UqQqE8uU21uonCb&#10;IAAolQiBbcrur5IA9Mn17RkAEyCmxIG9n4DmE0B0wzOEFp1F+fTDaF73CIltrxFYeQ+BdU/RsueD&#10;SH4XXvcA0S1PULvuERp2/IP6Pe8QO/ITiUtA+CJQewGovwo0PwN6fgDtlGhPegQw6aBa+zk8gd3y&#10;eZkKyFn1ZTpwZ4Cvuvjr2/E69gxQl6uhErSelH7TuaRz2v4WaDn2HY07/kHThkfo2fcazSNH4G4g&#10;9//0m9/ugS9epCUImUXzt2cG0NIrE0S2AkFJJFnx+jRHoimXfCaWhOcJzzklKz9b9tmaL+aZCuyV&#10;T0FiKSCerfliLnNIjbyPeJ1oS/Znhduo81lu46MkgMVTBcDuWmRV7YW4WOT0SbOeOSmTS5zLwKkc&#10;JLdody4eRin9my8nujx/9tJhPGbm9X/x4rnebN6it839cW6GtHUM7h0Ar1B44sMWchFrDGwFUqpO&#10;cCx19v+osXUy5Pgxswxgeqx7bqreH4WQ/sHMsDEnalok87OK7d9vEiNuDdDlpOwBUFUcVSp0yRiv&#10;ombokAtnT+dX1WXH9p2iHXXeV1IZ3wkWfdz56ETKq5fk+SDveUkGTFQfok0ZmpGmYzwjJytM74U4&#10;9hRQH1VlFv2M5WOotY/LQLI1rg+h4GKSvKO/E4xXFi7gKllm2cfsxLL9eS5GuX79esY4RdhEEXhK&#10;5ipTZ6SKfCIPAALOojyf6qrMoFsDPJaHgOKib20rf7NLPpMCvFzsx9vJNtltWlQWkG0yySDGooIy&#10;SgaotCcAnJKETdRQjwCdA/jW0omkNZmcvOT60XH4LrZrJQDZKk7gm0sE0ncCuaQUn0/u+R1XgNrV&#10;j+CffRqhxZeR2PgIDWsfoWHNfcw+B8y7AtRteIL6tY9QtfwWwptfCrf/hn3/InrsG5rPA/2PgZlv&#10;gfYHQPNTIP4BaPkCUIQyEQA0JhWMM1hXQbqdO7+6nUoUqABe/eR2eJlKCLDFn8kBXs8EgN4Wna9e&#10;ygcgQyWChz6jbsdbVC49j8iy0wgProZRJmu156weXPSVmwSAmCM0h+T8smL3af7I2H6a4wzGLVDO&#10;Lv6SjEpTOQ95TvJ+1I66zpqzXOZSv2f4PlLbYcDPy5gIUEMAyoqGAJgzd6ya25l/Ngx2G5r+DvDK&#10;JvpYXXkSAPrxjqV8PvLpq1DC43GllXUcWz1uGfM8gcei96G/mPqrqjK3Sfs99jFMtrCLOI2Nss1b&#10;43abSTRr62rhLZeZ7J3qOCzXTuUAhwDkQQCo16UQcvCAmZ8gJ2BhpzTPXAauX3XuAXSQQ4DGAFmZ&#10;yvkCqAzgVPQAMIHm6RP5hQAsXbrEbEdJiFcI0cedk1qeQ4XxXvNQxnMCuBPsFk7tqP8x5jHYHF9W&#10;LawHwMtXJvmRvWRm+nKPxycJen27sfVvVdlhK/toz8nxSqot58+7NWuL433STgw1jwvlG5rE/7eJ&#10;kKkzUkXeUzwIAScBlhTrvArSrWWqpZ8ADCcE5O15HwnQrd8M5lXCgD/l/hzbL6y0sg0Gc9y2CrDE&#10;NgTqKAyAvnM1gGagpUOAwlU2N8DY6oIRTgjgSiXu2OLPVm32BmASgMgB2paTBvY8AOo2v0JwyS1E&#10;19xDy4ZHaF33BPWLrwoSoHHjEzRsfIrktrcIb3yG+g2P0LjzLSL7PqHvItB9Bei4CLSeA+IXgMRT&#10;oPU90PLZ9AIgCzoREwzMdRDPhIS6Tgfq6vbqMlIG73y8evvqpx3pwCSBOg46R0RckJKnRPg+0HQW&#10;aNj/HpUzjqB+YCvKalqcPdAkQyyAc0+/Ob8oeZ8gnGSIiYjhJ4JIVpigOaTnrCDXfzE3FU8WdT4z&#10;KFfXMdjX56a1j0IQpCUBZKs/ex+obSpkGa2jcVMZwKXF8cC27g39Otiq+ufnxtNnT/Tm/qoYnHBG&#10;y2juRH58/WLtN/pLVqoPj9d8aQ43NunN/TVpb+8wj0EvYzaGTrRV98eP77K91PmiPpgEIKFM2eLF&#10;gF6uHAMu86XizyQnP8oYgzIW+iQvkpmzZ2Wud6CTIQfZ0u3Uyk2qXKtCyJs3rx08m+zUnPvz59G/&#10;lTM5cGC/2YZ8ac1sO7vyC25NzcSG0kyU6ONNG7t8WT9zKr8QgHkLTSumr9wLw+NGsK4wJLEYr5M5&#10;a3MdJ1o+vP+Q3t8E9SHayydHBxMeBY4Nf/L0WVp/utLzfu3G9agP1qYt07dzpJNsQeZ7mv9P7cY/&#10;Hjlz5mzOSf9U5XEUs3R29dhWUZgqMnVGqshHuukbqQQagyAF8IvvTApIMM/gXLXyW2BfcWsW28tP&#10;BusqaBL7yU+rP/lbxFzL/iwLP32yFZc8Adjqyu7e7CFA2d7bgc4ZeFhRmdvNokw6s3qAB3WH72KL&#10;BLgEuDkZnl4RgAEzbUNeAJE7QMtJoGbZLRgDR1E17zJCC6/CP3QMVXPPIrz6LmLrn6Jl00v0HP2J&#10;9r2fEFz7CDVLrqJh22vE9n5GcN93eFe/RM2uD4hQSMB9oPmr6UJPfRCQZuDOgFsF3jrQ11UlCOw8&#10;AkjV8AG1HXUffT/+zgkAqQ1Kq0beApQ8kHIA0PrhH8CMl0DnWSCy7hrCnSN5vcC10sOBLOXJdjNH&#10;RDOV/5PzS7j5K/NOlIukuSPLR4o5zCCd5hBb5FXrviSWGLRbc5LnntzWIgQUbxQG9Wpb1jKVEOM2&#10;6JMSDVJ5TDnmIiEA7t29M/Y9lKEuK1a82OTaNdPdzCsBuRir11npKa90/SfN1ULhk/3dvH5Nb+6v&#10;Co/P7mVlNOXjrqocvwXz48dPGe2T6lYAsSyPUoFkdaLjizZF0vottJjjNe8D9fwKl3F5XOvXrc0Y&#10;rxOdDDl40Kx373ECpixN7VMoyezTiZrzqSEY1JsdU/buNz0jnFTTYDXDBigJ4Pjvn0JI2ni1579L&#10;WnHPnc6PACDhtsoqClcFwW7suSrft4WQ9RvWW/1MVNZ60V4ex2qB1gIdK8uzZ0/E+GxJRC00LmP9&#10;OHTeQnrrnBwhYozmTepZn05o0+d4JP3YbM7jGFrsYhpl3CjzuQUuo3eMqSJTZ6SKiBCACIF8sp4r&#10;lnXxycpWTs4VIL9bwF0hAriSAAMqqw21HZlgjS2iDPQtSyqDLGnRF8BLIQKES7fM4s4gjCsTULk3&#10;Wh6nmPBWhBy92Cp/4nXNWPDN9AJgt3u2+LObOycG5GR35AXQ8groEWX9PqNu+Q3EVt5AYO5ZVE8/&#10;isCCMwgvv4raBRdRteAC4jteYfDUL7Rtfo7Q3HNoWHkLTdveoPHgb9Tv/ozYkd9oOgk0XQdaf5pj&#10;IDd6IgJUcE7KoJ4JAI7B59+6tV515+dl+m91fxX8s+p9kzIpwsn/CPhT6AIRF9RG/weg6z7QffIn&#10;One/RMuS06gIp2L/c1G+nispdjI5LMmgWCoHAM8hMbekB4AVsqIQThbwluECDPDFMjnvREJKnn9y&#10;nWrJF+uYqFLDXDSigAkE6ztvz2NQ7oGg9KzxlANLiDb5u+IpM2uYO4m3dssa16TFKNZY5Ytsc3NM&#10;32RUsawmTp4vRUqI8PicXN+UTswxvXn9xqbtlKWRRe3TkSrHNllyYM/eNHKI54k6X0g2TAEC4MB+&#10;09LNFTPy1UKJ3o8zNeeTlyoiOZR9+01ixCQ7nc1LBphVRVsGMPvxeOT9lG8VAJbmWGG9ofRx56OF&#10;kj9/fuL0yfwJFF1orE49ucx95GcBj5XkyePH5rNvlDG+fvFKbNvX12eOiZ43Nlbh3HVi/p9yFfZY&#10;y0wKStUP0v/L8hHRlmiHnzfZ71FWHtOyPKocTbbs3r49jeCPU8j3FJHxXdm/JJ/dnASQ3KSlGzRb&#10;OQURwKCdgQ6BFrmNZRlVAL5KEliAXwFdKjFgAS52k2YyQOlT9CGXc2lAsuYSIBOVAyiGm/smYoAs&#10;vY1ArB0YmoUur0y0knFDZld+QQutOQgqwkbl+Ah8q8CWwS6BXw4HIIBLQLfxNhA7/ANNG54gvuYW&#10;wvPPoX7OCcSWXUJs6VUE551G9ewTqFlyCcHNT1G38Aq8Q/vhn3cGkV3/IHECSB4DGo78QvgskLhn&#10;hgBQ2+RCT7kGdNBOSmNRx6YCepUEUJXb0D0A9H3VNrhygEoE6AQEe0zQeWukHAYvgMZzZux/aMND&#10;uAb3IjjzMOpaF8JwVecOohQdIctjx3SzAkQ8CQSjco5Rxn6yphMhQPOVqkZw6IqaM4KBv2Ll5/lm&#10;KYN1Zf4zYcCkAZMCDPIFOSX3V+8RJggsUkBRsT17LkgCgKoALP37BEDqnI/9Z2PdZxLsNjUVR/k/&#10;O+ExUyz20SOH9NVZZcvWbWI/jxI3n+v8JS+AYpOaqmpzfA6ekUIVMLhly2a9WUfy9MkT0U7GedQs&#10;Qw3hsFyXw1zUlGvFf5qkrMIVVGVB9p12XHSeFWKjNd6csxeJqvySORmyZ7esAqCFzeSkk5D7IqNP&#10;B6oTMk7kwEHyACBvp+ygxl5T58Tvn/jkdxMhArTweJVnAy3jZJDnzp7QdysqyTzvznWqCI2Vywo6&#10;USt3BhkDCygPHz4U8yhVri99rAT2T548bm1vrZPJ4PRx564u4XUwGcJgm8C+/l82Xo+Snh42lKWu&#10;l34O7VT3oit2efr0CSory4WH1IP7D/TVRStT5wwr8tljALGIdOlnC6b8FEBetfRLKyiBbWHll+tV&#10;yyqDfrbs8zprPVvseT1vw30yESB/W0kEGTjxdlxGUPEGUBMZJjpEScCwkmk1J6Wbyu0yQwHKqtH9&#10;GdimWbZV4Ezf2RuAwDDlCwg9BYLHf6J242PULLyEurlnUTf7NPxzjqFmzmlEKfnf4ktoWnMbDZtf&#10;wjv/MlyLLiJx4D3ih7+jfvcHhPd+RODgV3S/ALreAs1vgfhH0wOAPBLswLxq9efxqtZ5dVvdum9H&#10;BqjbqtupffM6nTyg80DjJK8I+j79K1C/4xlqRy4jOPckqns2ob5vPVx+fqF3rjGK72rrB+JdJolF&#10;LpxUYpLDQYgAoDwA5BUg3PwVUM7An+cWJwFUlzH5xZUDVDLM2lbOT4uokuvFcr5fZJ8830U7ch5b&#10;Xix0H8lShEwkuCuAxX+XANi+zQS7BFD0P7TR1CMt63v37dWbLCo5cuwIvv10VoOZa9Jz9YBcXk74&#10;3NXVBfTm/rpcv3HF0bVNOy6lisB4hP7o9bbpvHrkyyLL12/fxG+qQz5aoiXeX/3tkZaF1rbJsSqo&#10;XiLqOEzg7rbIsdpqJ2XsMl/4JkN27t4t+nJ5Mvt3ooUSvZ981ansk7kRnIUA0DlkK54Bf0VxEgCe&#10;NKChjJ9AnASa587mVwVgsiTz3KcfR8YyG50qQmPNxwPAOg8Fjpd/9OC+CeazWfTdLuzcsSNtn4xt&#10;nKp1jV1Ytarw4ZRmX5Sd3+aeoftpHOdYhBcIfJJJLuSiJSmsTMkz/IkmZCQqLaQy3l+AEOlSLwCL&#10;mvFfAfLs6s8giJMDioR+8re1jUoMMGFAv+U6kYNA2Ya3F9tIiz+TAyIEgK2wFP9N4I6spnGgrQ8Y&#10;nIWLdSEMWpPfyUuLG25XqpSKa/Y6URZwpZILgIA1A241Gz59cihA9xsgfOgLqtfeR3j5bVTPPY/K&#10;OadQs/Aq6pbfQcPyO2haeRvdBz5i2gWg5TQw7SHQdx0I7f2Cxn1f0HAGiD8FOt8B0ZdA5KXpBcBk&#10;A4HvxQpoZ7CvAnrdE4C3Y+CuW/55nbqMgT7vT7+5/J9KFvAneUSQ5Z/GSoSF6OsHENr1BLVzTqKi&#10;ZytC/WsRiM/MuDZ2bsiZD7vUPiupvnd9FIj3AV0DJtinHBJU9o+SVFrhLZwrQgJ5At5ijspl9Nsi&#10;nXh+MnBXKgrwXOd7gOexBfr5U7lPRJ/KMut+UPdVSDW6f4jY8lIIwAr9lp1UoVJF4ppo1yXzmuhq&#10;XqMfv77qTU55oePSLbZjZiCX52/HVqovUnyS0zGMoeORG1Zd8PQx+HwmwfD5a2oe6f3mqhagGedY&#10;c5EN69dZfVG+CI/LnSp5Jsmxd2/+Edt6s2bFHl3Ha1FyIjt3mGXbOK9Hvloo0ftxomRpytdKtmef&#10;6QFA4QN6u2OreS6ra4q3DGC25zwRcPR59swZfbeiEn3c+ehUERqrOx8CgJW8gQsod+/eFs8st03p&#10;WX6W7dy1M22fBXNni+XucRKPrIUWO3KDSwOqeV/yEbO91HlIvzczzw+t5238FROTZ6Ik2SX/K/sX&#10;5Qvd9JQEkGPtVfAisvIrAJ8BkGrRFCBJeg8QcLHaoO9S1bACAeaVSgJs4ed2OKmfAFfs8i8BEn2P&#10;dQDRNiBGIQu0L7l5k7W/F2gdpFSSWFhVKZP5jX6DZFeTYTNvHjf6Tj/DWglkCdgSwCUQricEZKDM&#10;OQESD4HYSaDjyB/4lz9EdOsbtB37gcju94hvfYvQyHUERm6i7dBXDN4Hpr0EGk8RcfAVTSeA1qtA&#10;+DYQfAA0vgCi/5iAmoE496la4zkvgQrgVRCvgn9d9X14P95XJxl4GyYF6DuNic4JhSm0Aoh9ATo+&#10;Aq13gMqNL9C07h4iC08g0DUCw0tJGvVz70DlS1vQMLDUcOE2zcneaUDHgJkLQpBC5LLfZhIDoiKA&#10;rBoh5hoBbQolkR4DDNQFsSTnOM991d1fdf+3PAfot0KQWaqQA3zfiLnM94r8ZO8CcW9ILwZPBTBC&#10;1NPfE7vznYtysrD/mlAcIz1Lsr0Yj6VUB7oYRR9nPjoyjhjDCxcuiDbSz2vKSvr+/Vtr23J/udhO&#10;WF0dzEnRvnxB+/7DmdeHU/F43BZJZJGa2ss5S9oYHRzPZBIAW7ZuEn2x67cTVUmdQonepxMdT3nO&#10;XXv2mG3kTIzI7eg6C1DjQm1djd5sUUjm2E2le4/mN30/f/6cvltRiTjfDu4pO50K8uWrmUTVeSjK&#10;5B3rxUvnTQLAFsybyw4dOqzvpoQM5K9ska+uq9Wbn1Dh/kQN+7T+U9/zkYXz55j75zGX6Zxv3bpJ&#10;b7IkEyz5Xdm/LJ89VAYwaiZSE0BEyYauWkHVT8tdX35XrZtiH6UNBkC8XKyT2wkSgNZJUoAz/JOK&#10;OH+O9ydSQLpHW8nYmk0SoH0AaJ8OtPbgQGUFmqyJb/eQcabWy2hVBEM/AbqFOBEgfTL4p+8Efjk/&#10;AHkKEFEQ/wHUXQBq935D2ap7CG58is5jvxE78APRDS9Qv/AKKmYcg3veZcROAx1XKUb+GxJngBYq&#10;BXgbaHsKNBAB8Aiof2MSAAS2Of5eJwBoHCoBoAN8/rTbRl1uRxSogF+3/NO27A1B54GOn0iAju9A&#10;52cg+QhoOvwd0XX30ThnPzyBRPp5dvJgk9uK/ZT4MD+VcjIMPAiHgXYig/qBRI8E+BFzftF8spTJ&#10;JiUvAAN0jsnn3wz6BQGgVQbg+S1IAXlPMOHF4J9CFPg7k2riPpLfaV++H4gAIK8WVwWwbLl+y06a&#10;PH/2VJ7vfF8qJifubjKlv89Zwkpdi1VaWqgMpw7Ac1R5/1WNI5b50GFZT117gWWryes3r61tn754&#10;nvfz3SPrlzfHnCV9dCp6v6yWRcafSvymb5Or6gkSCykbZNZy7tORjvPlNxfheZLPvFDddZ3KHkkA&#10;5BqPm9avPJfBYPGFBZHo41XVIwHO+bNn9d2KSsR4nbxb2OhUkE+fTQIgrxwdUgsdJ3/23BkBhO2e&#10;IQyQ9+7dp+8mxNpO3c/RdWULvAfPnjzXm58wscbJuQCU/vl7PpIiDp1d33w9m0riXKbkWf7q8QLh&#10;iALuFdfkNCultNZb4F8lARjcM+hXyANrmUYIqMusNtjaz/H9EqhRsj9hxZWJ3mhZohNoHwKSvTha&#10;UYMacXMQq555E+SraQ+bSAdmvjerAjDYZjKAwwI45p4IAPqcRhbwF0DkCtCw618EVj1C8/Z3CG1+&#10;Bd+CK2hYdR/htfdRteYR6ja+QtPOD6jd9gGRk0DsKpC8C0TuAU23gOhdIPwqlU1ftbqrln0d3DNI&#10;V7dXQb2dRZ9Vb0ddppMCfPzsAUDnhrbt+gkkXwND74FZL4D49vvwNfWLB7F+vnNSKiNj96Jl/Rm4&#10;UGYYmGO48LipFegeADr6gDjNMWlZpwSBIt6ePjnTvxpWQvOOPWDkb9UbgNaxxV71BuByggLQM2HG&#10;bTL5Jb+neRco38X9FzX3oTKAfzEEoLvLrBHv9MXWuj7jiHcrVsk4RodarHL85PGMseaj+cru3bvE&#10;/mkvsJQDQLoaP3v+LG17vd9RVXlRZMslaaGkb7BPvKjZkSk+kRjQgys3r1rb69vkqpNZZnPTFtMD&#10;IK8YY0ULJXo/+apT2bNXJQAy2xtNea6Hg/V6s0Uh+nhVZSvuuXPFTgCMxwNg8u6v8YrlAZBnOBEp&#10;hSkVUs6cOWXmELG5HpxD48ixY/puQpJtnRn7jEcLJdw+3dsm2ZHqk7/nI6INm/M2tk6dOTzVZUqe&#10;5c9eX4oAIIBkWe4lGcBu1Bagl2Cdthcx/goRIICPJA74twD3TCbwvhLoWIkE6VOCI87wzyCKARd9&#10;klt3vBvomAk0d+Kav0rUgveKm4PdRZ3/EY+u5oNJ9JGcIYA0JQUkkEsAnz4J6LI7PoNktpKTFbzz&#10;JRA8+AW1qx8gvO45Gte9RO2S62hc8wiJnR/QdxaoX/cU/lV3ED7yC123gIZLQOg6kHgFtD0HWt8A&#10;LV/MPjkLPwN4FfjrwFwH6yoRoAJ6tR3eR91GJxz0dpn8IKUxUh4E+ky+ARrIm+EGMHTxBwIDy2EY&#10;DhMzjqFpL9oMINymR8BWww0QEdDRD7QMyKSRcj4S8Fc9AZjsskJOGKAryf54uWXRl94rKpkl9lGI&#10;AMtLRi6zSAS+p9SyggkgSGNoM0MAlv49AkA/z061WOtbj0f0Y8xF2S2TstAXs4ix5gFkSE037/wt&#10;SBs3SYCpuU5yVuuHj9OzAZeXU5bg1HgzwPYoL0vsml8o0ftjpTEy6Mvc3jmwnkwCYMMGM6eBnfUu&#10;V6XjL5TofTlRnjsVZc7jZHftMYmrfIAXz91IU4PebFGINVZxL6U/F5gIOnt6fGUACy2jPQfG0vFY&#10;bCdbXr9+LcZKIF4/jrGUj9Nd4Ao1J0+fNIlRm2cI/0cePnxE380SnoMCXNscx9iamsMdnV168xMi&#10;3L7pAZB5nKRO5dBBs9SoXX6ssXXy/iP+32VKnuUvFAIgaqhT+TwGNYqVnq2cAqQoQN5K3qeAGBUA&#10;qYSBAEmyDbaIsqcBEwQMjNjiKtbHgCCtj5jja+0DeqbhTm0DekVSJ22yWySAfhOMQ4XFOZXIo2zp&#10;MZEUkPKJspWb8wGoAJoAMYFmAsLRZ0D0qlnWr/nobzRseYvIqocILL2D6uUPkTz0C9H9nxHa/h6R&#10;E8D0N0AfJf27CbQ8A7o+Ad0/gQ7Z9lIFlKtkgwrcmQzg8aiqkgHqmHNRBvr0Xf9k6z9l/adlVLIw&#10;ch2oPfgGLdvvorx9MQy3mUE9Xe0flONWlyFyQVBYyN7KANDWa2ojWf4p7wVVCJBg3ZqvbM2Xc5Tv&#10;A7FMzmX1HrFAPN0/clv2CFDbssJf+L7ie43uK1n2j3NehIiQS5geAIv/XggAncOMbLajKP8p8x98&#10;b0+n3uSUlp/fvorj4goHuT5r+Bw2NRbniz6LPm5nah7jyDJ6OjmX1atXi/3TX+zc1gvtgwf30ra/&#10;ceO66NNjG086uno85jNoxarCkGt0vfkeyLx/PKLOsSpiuU3yqLHUOwF1pXOV9WvXir7yJYhYCyV6&#10;P06U51y82XlYyK49ZnUEr/RUcaTyXDZHI3qzRSGpRKeZ19wjkx6eP1vkOQAINOUFnFI6FeSlCIvK&#10;L0cHq8fj05udUDl58oTZl80zhAm0Q4f267tZ8uSJeYyk+YQ6cNlU1kIIzzWTnE3lqFH/15xKOBw0&#10;27A5b6Oq/H+oqCjXmyxJAcT5lS0C+eylHAAxaXmXoMSyaJIqZdFUZfCT5jHACf/UpIByWxE+oJIC&#10;2m81HwC3LSz+/UArWW9b8bymAXMNA+U8wWUSHZ7waS+P43zoZ6rsx1eJ4KZz2EhukRLokss/gV81&#10;Bp7LBRI50E5eAO+A+B0geQ0I7f6M+nUPUbPyHqpXP0LD3s9IHAeG7wDRi0DFSaDtNZB8AjQ8AVo+&#10;AwmKp5d9cAZ+O2Wgzt9HIwGoHZUooE81r4AK7um3ShbQdzpmNemgvl/nDyB85itiux+jtm0RDJf5&#10;4m1ep3xZ3HTltvTl5jqXFRJCZBFVhXhCsbftPUBSJgoU7v7ykwF/hkVfd/lXiKw0coDBPs9rlSBg&#10;8kwlBtTQAkkA0P6UA4DG5CkHRv4uAWAqXSv7c2yn7Ga9ZQOlzvzvyNLFC8VxOX3J4oRAg4MUwFO8&#10;oo87H/W4PHqzOcmSJYvE/vozgdqjz7v37ui7mNs7AM7mHE6/dhMtg4MU3pTZt3hGCcuVG+vWpBMP&#10;5npnc4qUM37/+vkrrb1CyJrVq0Rf+vXJSZX/4kJJRp8OlK3ZmzbQv7oz2bff9ACwAzW5aizerDdb&#10;FKKPU1X2zDk7lcsA5qhTQZ4/M8FxPsCY526hPQCOHzXzvNgBWZck0Pbt26PvliY+p2W9x9CJFm6X&#10;yAbh8SV/jycJoD7mXJUrdVB+n5IUXpxf2SKQT+SWSlUALJDPAIZrmFPctA6G5Hbik4G7BPsE+sUy&#10;1SOgxXRrzrCyKoCI2mLwRNs1dwDJPlHW71FTBMOGYcb5p2kW8F8QdaUqC7jKETt8H1SwhOAZJ/9j&#10;6zhZwOk7AWEC1LSeHI6Sr4CqM0DoONB85BcSh38iuvMTaja9Rv2eT0heBpK3gMhVoOsFELoNRN+Z&#10;wJ9sE2RPVcE7g20OCbAD6gzGeTlvl229HWGgtkfrVdDPx8z78/FzGEDvtT+oHyL3XjNz98RdJ+VP&#10;xMZF0VItJwTNoZWGC99a4mbFAHL/j0rrvQXyFVCuAnv+LuY7z1n2CFDW8b3EoQRWO3wPSG8AMdfl&#10;MlofpDaTpgcAjcv995IA7t4pXVuznddR1HyhduHC2eIuEeVU6gMmE+9OA2tjnx8mT9auWaU3WVTi&#10;96sEXf6ajyycvyCjHWHhly9Od+9mEgCeMmllz9gviyovYYXKoG+OxR7M8zpd9O1yVY/bTGj45Uth&#10;KxqQrF65QvSVe7b7lFovweMIERlLiFjR+7Ubw2j64F66l0kusnuv6QHAuSpsNasxgs6lC21tcb3Z&#10;ohAepwle0q87n29K7FbMYo5VP+/OdCrIw0cPzGPNOtdG0XGAUydy9MjhrLlRmADYs2t0AoBE39e5&#10;pp4VI8uW6c2PS7hdOsZs3lJORd8/V2XvuN2700srlqQw4vzKFoGIEIAIVQGQscyckZ9BjwBGClBh&#10;sMIg3woJYPJAWvut0AAG9Qz2VdJAIx2CCaC+GYi0Ac3tQFkV9lCSHJrQvjIYXjOBCANJclHLCAMg&#10;FW5f9jffeNR0IZLtljUhdPiBAL5kz2FrOANlBv5UGIucYil7f/tHoOW+meCv6xLQcQWIHviFyN6v&#10;6L0ItF8E6k8AiVtA7CFQdxNo+2zuS+70lFmfQbedtZ5UJQZU0K5/V632aj6BXPZjckNfT8c7IMkO&#10;IgFIY1vvwPCYGcZTytdm4q+RqjRHzPkhH/hEBoiXZhe6DQOPPH4g0gw0U4JJGQJD818AdwnumaTi&#10;8pUWqaURAkwEpHnE8Hol3l9dZq1j8kHeC/WUBLAF8JIHQP6l1cYjoWC9PI90z5nWS/38jqWPH6TH&#10;bU914fmqv8CYz6NRzo98Fh08dFBvsqhk0aJ5mWN3oHxe8pHZM2fatsdt3rt/X98F+/bsF+uYJMhH&#10;Z88c1psdh/wx283wSjCBHn2n49El3+egV4YZfPlaeAJgxXLK3ZIfIageXyHk1LFjae62dv2a88h+&#10;7OaLen7kxK7dTACMTkDYqzmeRFtxWuh4nHagkpO2nT9f7EkAM8fuVKeC3Ll3xxyvzbUaU+U+VG6v&#10;kHL06FGzn1HGuGvXbn23DFkkSuLZ38umjrYuUydS1HbT3gkUPOJUaF+f1yR789EnWv6ckhRGnF/Z&#10;IpCvlPlTgH6KiWZrJFv02Z2fAQuHCCgWTwvUMBGgrbOIBFmCjYGTiHtm0NMM1NOyViDZDbQksbC6&#10;Kq2mqR6/87dUvJRSdmrx4lmOxNE7oEfWFgmMOS8AfSfAzhZxAvAdf4D4K6DyNFB3Cmg6B9Tu+YK6&#10;3d/QdArouAxEbgPhR0DNA6DhJZAkzwEJqtnSTm0vUQA4g3cC8mqMPinnB1DXcdUC3bLP33n8DPRV&#10;az/tS8fDZAf/puOmV2my/NN3Gl9s2yUYLu+oL192qgOsQuoAPZCTnUCiS2b9l0CfwT2RASFZmpLn&#10;s0oEqASYNbdp7ivx/gz+GehTAkDLg0AuY9JArKMkgAkzCeDKdfotOylC7sWCQMnjxZav34d/3uvN&#10;TmlxMofTzod8dt26cV1vsqjkyqUL5pjzJE/ZUvjt53e96TFl+rRpsh37vh89tH+J0bfLTdP7mCjp&#10;7e0S7dkluWJdtICemOmib5ObmqCVvv/z9p3e5ITLqjVrRF+jEl1ZVH2eF0JisUhGn/loPrJXVgFg&#10;MsaxugzEqUJNEQrnAMj4P6bcOj4TkFy7VtzPtIzznYdOBbl7927GuJ2qt8A5ADiZnZ1yGM6evTv0&#10;3WxF7EM5YmRZ1/EokZoTJVabwghp3jv8nfGME3l0/54cY+a4WTPuT1b53vHtW+EJ4pJMUQLgk8cj&#10;wXtEAfEqoKea5PK35aKvZvCXpAG7/jOQsSyebClV3P3FtiqQkuvIGtvShh/VIVSLSWy+bGSd4BOo&#10;ufShbmO5HPpqUb3yCAimUYlAAsOUE0AthUfAmJaRdTz5A6i/DzTeBDruAI1ngJrDvxE6B8SuAw0P&#10;gO5vQOdv0/LfLckDao9eHXWrP+cdYBDPZIAaksDr1e1UDwDeTg8P0H8z2OdjU8fDbv9kr6bvtZsv&#10;wvBVZ5zDUVU+KK0X9EKTPm4DSwQB0AFE2ySAV4E+fZcZ+i0Lv+LJwuX8ODyAPQcspfXSq4Dnv7gX&#10;uDSg3IfJA65KQGE31B+FAKyilJOTL+nnKseXfrYkyN+/f/zQm53SknG8DvXDx3/1JotK3rx4JsbJ&#10;sYNO1UuWb5eBK9eu6E2PKf19PRntkTLgfDgqAUDP4hznqLKdW4KYiZLsYxjd+pO5fW7K1vhXL1/o&#10;TU64rF5jJmnMT0c//vFKZn+5KtcGNzB9Jv2rOZcdO3eK/dmF2Ymyi3C8xXnywckQfbyk/Gz3yHvn&#10;6tX/GgGQmqv8jjcV5OrVyzbHkqPKeUix+YWU/ftkyUw7lQTAgQNjhwCQfPvxw9rXUd4D5Z3Sep93&#10;GVg2Qiar8YvVNldjsLzB3Nb97kSWLFks5qSTXDempkItSjI5MiXP9L8+rwlqrEzoEpBYSfkUMsAC&#10;PoqVU1g62QtAAT5ifwY/ChnA1k/2MBDbyW2EdTQJtHQgodyowtqeMcEnVnMhANSbilWMy+VF/eId&#10;oGgiCgcgsE/KQJy+s9WdXeTj74H4G6D3k1nir/klEH8BhJ8ByW8m8KfkgW0SUDNQJyDO4F0H+myV&#10;p++8TgXwKhmgEgD8W/3O69S+GPjT8XCiQ+qDyQAKdaAo57pF+2C4Ks1z5ATE80MuzZri4OGes5qh&#10;JJWGgc+19UDrIBBNmmEAFIMvrP2c+0Ja6FUrvZi/vI7nryQP2HtA3BNqfgAu9aesF23x/dRsVrwQ&#10;9wT1nTSrAKz6O4n0Ms9Zbqoy1eQS/V8S/Vid6lQQHmtGTHUO9zEnO9yw0TlplUwmMtozdXQCYMli&#10;M3ngaBaSrCqfM7Pm01NsfPLw/kNrvNbLn9VP6rudZIwrR+V+Xr18qTc54bKKCYAc5sFoWgjR+xhV&#10;LYKZ/1ecv5SrwiEAo7k1Z1UJCFqmWhJAsmbKEIDLl87ruxWVmGN2+A6hXcupIBcvnc/vWFVSx1PY&#10;JIA7d+7I6JvHy0Tvrl25eQCQBKrJwGR6Kma261wnQrgtfh6kGw2d99McjWWMM1flZIslmRyZkmf6&#10;X7fLrGneJF3yLYDP4J7ACIN/tlJKiz+DIV4nrP3s1s8gRwFLFvhRLKlcHUBYTykBGpX7G8CG6hrx&#10;4kSJ9ybqBk+pnbueswencO2R381PN3zDq4TrO4UELJbAncIAyDLO5fEIPHNIQKskA8jS3/HdzJof&#10;fQ80fDWBP7n+U95wAuLsws/K1n7VG4CBP4N5lQBQgbxKCnB7DPj19lSSgJSOi8ZCx8PHRMs2y4SI&#10;NYt3wHD5xPkR1y2fF6OCXPNMXV3hBzp6gaZOWQ4wCYSJAFBAP/0W5Jgs1cfz27L287zmOa0QYQzy&#10;BXmgkAkW2aUQAnxfiHuCCYByYOXfIQBMAOjsnhCqXO//kjx5/Dhv13g+J1OBEFHH7dTdm+OCh4ac&#10;x9UHAwHZjn2fT58+0nexRN82V3XJCgOk45XycjOBovgv0AgAsx8Xtm/fru8mRB+XU334+KHe5ITL&#10;qlVcptH++oyqBXwmnDhJtcXt8i7kruVl+bs+75TJUvPxAGDLZXOi+D0A9P9jr9c83vPnL+i7FZWI&#10;8dL8yPM9hHQqyOUrpgeAs/sznQTz+sr0ZidUtm7dajMGU5nM3L9/n77bqDKe62qn45VUW3RO0/8H&#10;uGqLE/FZJYfz15JMjkzJM/2BkgAKMC+BvpWZn930GdgwEGJQT4CFAQ8vlzkDiCSwLJwMfGTJM9G+&#10;4mEg3KEZABER0Qq09+N1okPUb0/d4FQ/OXNyO1aNmTM/6WZ18uBM7cvqNehG9cIIt2Pwzmdsk6CY&#10;LONEANArMSfGIyBN4JkAfuinmd2/R7r7k9J3jrMncE5u9SoQV0G6+qlb8Vl1oK+CexXk6/vytvp2&#10;9J2s/nQMDP5XE/iftSXjoZc6x7mq6WVBnhXmuaUEdPo249d+ejB2dJllJmkOcsZ+Edoi5z9b98X8&#10;JGJAIbTEfFZKBzLIT/N44baU9nn+q+SB9SlVVMxoBbyVwIrJJwDu3rkj7xPzz4fcz5xdQ1P/S7J/&#10;7z55XM6fE1PpfKjjTb1MZr7M2Cm7ONYHg3qzY0ptbU1Ge+oYnj9/pu9iib5PziqTv9H38Qq1QdUh&#10;RrtPsom+Xe5zzLwmt27e1puccFmxwkwCmJcWkAAoL8uvcoXqUjse2bFrp2kRd+KGzCrPS/MUCgFg&#10;5aoHly5f1ncrKqExOp0buk4FOX36TNqYHR2znIfecRBhucimLZsz+7bUfJYd2OuMADhw8IBNW3mq&#10;y41lSyioNn9R2xPXQHn2cfUgJ5LWVp5aksmRKXmmP5AHAAGOpkYJ6qXrMwN4BjKWKtnQmTCwwLwk&#10;Aaz9NaJAXSb2VbKsiySBZIFtBWJtQM8wNtMEppe0CWb5UpqqE0+eBt6M9c7UckP1h1C36bwAx+QM&#10;S67xXBaPPglIkycAWf5JadmQ/E6fRBYQWCdLO1vcGYjrMf86gLcD/BwioAJ7+mRPAt7frhoAfac+&#10;6ZMJDPJqIPBPoJ+SH3a9BYw2yuItmWTlnDh2jUxj69MZ6olSuk7Pyv1A55A51yj5JM9P4aZPMfgq&#10;iSXntz7v1WVpni0K0cVWfrGdch+oXgGCGJDbEVEQjpiEg68KWLlGv2ULLhs3rss4Z7n8AVmk2n/Q&#10;9WzhItPVfDzPoqkg4zlGj7RWlJc7tyT5K0wgpys/P549farvYsmc+XMz9stVvbKU3sxp9OTNT27f&#10;u531nHHiJz95G2URfR+nevpU4Wuxr1ixLKPffHSihdvN5fmUqS5UVma/LrnI9p3bxRxVExbnpqn3&#10;mniiOJMAquPVz6/bYyb3vXzxor5bUYkYr0xom3kNctOpIBvWb5THmjn+sdX8v3YVOARg00YqB505&#10;l8xl5hj27Nml7zamZGszXx2P6G2xmsYs5+2r++ttpuko170kkyNT8kx/clMSwCjQREkACYDIfACc&#10;pEwAIWkRtSz9XLNcgpo0YMSgn6z8RBaooQIMhDg2WtZft8IAOk0wRtv2DeBdTQCVeVrn7W6IzJvI&#10;LHEWMwzcrqrFt9ZWDMoXwrxUrTnv9qN8cDEGXgKbJFgmYM/Wfragq2EBRAQQuKZXUfqtgnT6zp8q&#10;6GeQrgJ/nQBQQT95FaggX92XCAB1OZMC9J3GSmMjJUKDwhxoXdO2szACahbmPK+X8kJknj8PDHKd&#10;tbmO+akcEyX+I9KrtQ+IEfCn5JM0F7kqheamLz7J+0UB8FwRgEG7dY/Qbwb0mlVfDQ/g+8PyGlD3&#10;lQkDiQwrq/wrBMC0Yc7Inp96/4MEQHdPrzimzGdIDirn8FQQ8xjzdDuU193tdf4i6S8vy2xPafP5&#10;0yf6LmmSi4eCvcrngsujN5mz1NTUija8SkiBUMUq/PB+9hrzmWPKTZloO370mN7khMsy6QHgzMU4&#10;UydSYo0hq12daB7tPlXB+nhly7ZtZpvj+J9KFGkVAHWM+vnkRKHnL0yBEIBx6lSQkcWULC5z7Lmo&#10;Rdzn8dx2Ips2mR4A/NxKGwMnAcyDACDR5+d4NV/R21GVn51ORG8jHy3J5MiUPNMfvB6gPgKEGyQY&#10;YRd9Ln2mWvQJuEhQr1pIVYAjEv/pxIBi5Ref3IcMF+AQgGiHCXxoWXMHEG9HH7OTNhM7P00B1IBh&#10;YG95JdDaDXTMANqnAYkexDP2yVXJXd0Nl1cmCyQ3w/pONO+6IUDzEUCEBhBwZjBN4J9DBDhXAH3n&#10;EoJqpn0VsKuWe1bVU4CBvN1vFfSzql4CHHqgew5QgkOy+FOiv75bH2EkqR5repLGdLdh/fyMrmWG&#10;gbl+P7ZWVmCmYSbp07cZrzZQ4r+OTiA5BNREgagkACgBYBp4l8kAxdykOS/vB3b5ZwAvSgeqAF4h&#10;ARjsC6JAy49hbUsqCQVeTjkAqM+KKmAFUUeTK/GW5ozzlrO6XPDKl0P8+qU3PWWlp6dPHqNzcDyV&#10;sknrYxeaI7jxyON0eZxnk66slElDNeVz9+zZWARA5r66Zv8PMa/pn98/9WZzEtGGKPmU/Zk3mujb&#10;OtUDe/fqTU64LB0Zkf1lP8bsmtpnIsVqPw/3ewIhB/fv15t0LNu2m4nNMpJm5qAMhOKJqN5sUQiP&#10;MzPBZirR5bmzxZ8EkGOv89WpIGtlmU7W7M86G5XPd8pJUUhZu5bHmHm/8v2zd0d+BEC4oSmjzQzN&#10;8X+MktmuX53fe1eqHT1heH7PQDEemzE60ZJMjkzJM/2FSn8QACLQweCdLfKWNTQu45IVS75lDWVQ&#10;owIaSSSIZRRSIPdliylvL7aJmUQAZUCncdByIgGCMSA5gFP+coStyZwC77lq+s2Tsu7PNwx8p+Ps&#10;mQEkes0xB1qA1n78ikZQzvuQe59Nu2Np+s3vhhHtRPultyB77kYJ1gnwUzJAqgxA4QG6tZ+VSAEC&#10;6ewpoLrhk9J+nDOAf+sAnrdlAoBLFFL7tB8Df87yT0pEBC2j5H4UykDkxZx/AHf/AhiGTzvm3K4L&#10;nxciDNLPqwvba73AwLDUIfxobERPxnaZbWUovVip3hik8iXxYnUV0Dsok1nKmHwx5yTY5ySXDNrF&#10;XJb3AcfxizlM4SoS/DMRQMu5PRESIMNjrPtCAflMjnHbFklAJEPUbMfnB1ZRgcnJlYZgvTi3VpJL&#10;B54YZr4A81y/eftGb3rKSrJVZqkXL5OZc912LvKL1RTzAMh6PDmqm0rLOhSvJ/OckjJIevI4exJA&#10;kr6BfrGdx6adsY6Fr09nJ6VedSZXL18S+9o9ozwyd0ZdfUDfLU30/Zzqnp25Z87OV5YtHQ8BkNKJ&#10;ErVNO4uivaaAYGV1rd5kXrJjh5kEMN/SmaSx2BSrAiASfprHe/b8WX23ohIx3hz/u7LpVJDly1fI&#10;8eZ6L6j/T+Y+bl9hcwCslIlE7ZRJmt278yMASEzPnvGRPULF+XDrzeck3AYdT1p5QvovkHlHnEjG&#10;2HJU9T+vJJMjU/JMfzJcKbDCAEWAFi5bpnoAqPHNqms/bavUSWcAJOKZ5f4MgCxgpXwyeSDipZPm&#10;J4UiNHQAyU6ssLmps73UcV1fS5n9lQ+7EIHA2lqgrQ9IdMkxSo+HYBQINAKdvbgTbhLbin3HkYQu&#10;bZzeILwz1qLtGQQRsJ4eilTKSgJzIgTYI4DCAOzAPIN0Bur0m5cxoFeJBF7PBACTAPRJ61Uygb0Q&#10;OLM/gX56taSxJm5/RcXSnTDKq8Sx0AtvNobT9thH0SrDwImqOqBnpnlN6DqEkkAXEQGzcTXYKCz3&#10;+n5pyn9m/Nutv5S70EcPw/ZBINYONBIxRUoJ+niuK4SARX4pIJ/nithOegbwnLfuDZ7XDOpV4M+A&#10;n8MG5PbWfSY9DAIRINICePzASpolkyuB2uq0Oe/J+QXbdIX1yDCa+/fsS7dNRamrqzOP0cG5YBWE&#10;iGtq/D3wfexWyNJclYE0EUZORW/LalOO5+WLsWvd88ufGIejl/7U/4tT8ZabRKiHXj7pnsno14Vv&#10;v37ou6VJ5nic6datlIa1sLJIllvM9ZmeTSdC3D49X4RmbePkjuIZlrpfiZiiT7I2TpTs4CoAeXgG&#10;8dhisSa92aKQzPGm1DyXLpw5c0bfraiExprvnOX9poIsXy6TdObyrqo8o+gYGZhSJYtCypIlS2W/&#10;Nv+hckx79lBwaX5y7d51q316D3F53BmhQU60rLxc72JM4X0FqaKfZ/ndiehjGlO1Pp32V5L8ZUqe&#10;6Y/sAWAlL2OLvQRDghxgSyiDfwW0W27NDOYVQMPgX/xmsMRZ0hXCwbLC0m9piRUgKiEqAvwMtKDc&#10;hgTIxvalgJ+8Cd2GsOgvIrKD2pw2KK3+XLedYrxbTTfwqCQiOobwvLIOfpv289UUOPWjoncEAxff&#10;YZkkAihPACmDcwLl5BXA4QAM4gmc0ycBfiYGGOSrLv7kYcDx+5xvgLblfalN1dpP6+g3jYc8FHbK&#10;WP+28y/gSgxlvmSlHZPNAz0n9aDTMPCeclDEpwHRLnPOEAFAOSbIyh7pArqHgZYkDvjKUZ/Rhp3y&#10;WFPjov2+R2NA62D6HBWJJ6XXCQN+KwyGxiDL/1ngnuc8EwTKJ98j6r2gEwEqGaASAuK7LEFIx0/3&#10;pKccWDH5OQD8fn/6+dS9KUZVl0UYnD17Sm96yko5J6nL8kJhd2/o675//643W3RiP/bc7m/1HDgV&#10;vS1d3715q++SIdb2aaWTchs7b/v0+eihBrrwvkQAiOMX5EN60rGxhLYZbf6MpWvXF/4ZsYhjjLPM&#10;/1x1vKK2NVrIRUrNPD/82+t1nqByNOEygB49/0MOylUzotGpRwBwyc+zZwufgHI8Isb7l+fsZMiK&#10;FdIDIK9jNa+l21tYD4DFVp4Cm/tWPDM92DUOAoAkEA5aRF9+5yJdd2wnv9fcJbVv5jHmA8j1Npxo&#10;PlUHSpK/TMkz/cHtBmIyGZ9lpWT3fv6uWOx1cGMBG2U5exBYpIHcT8RLK+0zsUDfmWzgkmlkARZk&#10;QAzoHMQsj8L6ZytLZnPDk6s5hRCcqg4CwzPNzO+NZOlPpDLACwKALbwyIzxZd1sHcTsUQSOTCrJ9&#10;275zUKo0QJoiKPwwYgPwLjuItnu/BWAn8E3VosnyTgXgqAQgZeFXwT4TAQze2WuAQL1KEJDy9mzl&#10;p/XsTUBeAtQH2Y+2yn7JI2H6v0B08xkYgQ7rQcaZ/S3Lv925sDn/2ZTaoTh/cf07CPy3A0G69p1A&#10;pN28FgTKG5qAQBSIdQKd0/An3oo1vrJUiIZQnQhia5wbhs8QJM798nqgdcAkeeqZ4CJvkwQQSQJR&#10;LvNHc0664gtiSs5fAfJl6T9h+VfvB5kTQ70/rH3k/aFa/C3vGl7HKtug8BciACgEYMXkhwBQxnL9&#10;ejm9tvS5a/f4/syLScaT24KU7pP379/pzRad8FhTx5n78ToBvbroben66eMHfZcMScaTjsarKl1f&#10;Gj8l9MtV9u2W1l8R/5/ZJumiBeRLNbro+zjVpSP0z1FYWbxkSUa/+Wi+snpNyn04Ld5+FI8cPSyj&#10;JT7x5fasHAD5EADS8hqNNOrNFoXo400fu3kNzpwtfg+AfJ8JrFNBli4df5UOX4FDAObONnNG2alL&#10;zCcX9u1zVgbQTtLazsUjYgx1IryPCJvkNrT/Byeij8WJ5pN0sCT5y5Q80/8SASCyoCvWSwLoDGAs&#10;4E4ASXF1FtZ6Bv4K0OEQALbsWzHQbDVlckECJyIe0ogD2S8DproI0NGN7629ImmfPskzNeV6QyBx&#10;J1n9CeRRrH9zDxCi+GoClwT+CWwR+CfgSSqtsNFWoEmC0OQ0/Ag2o00FQA7AUG5KY65AeWI6QssO&#10;oPPMc8z/ZIYGsHcAwUBKS0KEAL1SEoAnaz/H/hMJwPH+tJ7WsVcAewQQuCeCgdoi4E92I9I5f4CB&#10;m18R33YeRssgDFe1NTZ6iTJfpPQ/0dTvbC+/2ZRImXX0YKJEj3RNRMw9J9mTBBBdgwa6Ri1APSkR&#10;Np0miE8M4FYoonkD2JeLpL6OumXJP3Krp/j6Bmqbkk0S+KcKGDQHJAEgAD676dvMb15nEVxK8kCe&#10;11YOAc6DoQJ9BfyL+0Qh3rh/IgCoDW/5X6kC4K80CQDrBVpae5zqqpU04/4bQmWv9ONzqndv3dSb&#10;LTpJH7N+z4+uqrulU9Hbsu5lGUf5/ctXfRdbUfdJV7tl9pqrZHvuiXAA6QmQi+j7O1Eaw/wF9KQv&#10;rMxfQHlfxv/fp8qju3fTfuuyd+8++JXkkGnEVMY4bK4vPbckQXDtxnW9+QmRHbt3iva5nKQT5djr&#10;SFOD3mxRiDlOm/PKc1xUATin71ZUoo87H50KsmDBwoxx56r8HPMW2ANgaJA8STP7Fyqf2eMJAWDZ&#10;sX2vjeu//TxWNdvznNrKVax9OKxC9ityAsh1TsQctwtu2/+00XUqJR/+L8iUPNMfKWMzWUWFZZ6t&#10;8xQGQN9lTLLl1sxgRUkWaBEHUtlqqoIitpIy0Of9LSJAbkPJAGm5lTtAgiYC7T1DOFUTMC3R4uZW&#10;XNJlnD9noqdt2sjq2xwHemYBnX1AJGKCSAEwybVcsbgS8CQrMIFC0R+BOCpJKEFeYgA/k50YyivO&#10;L5umbmgaL6l5PGUwymth1LbAaJ0NY+4+hPbdQfONX+j/kAL4FJ/PYQN7AFDqFPIaUJXIA3LlJ8s+&#10;wUjyJJjxE2i9DzRe+oTAztswhjfBiA3B8Nakn9MMzQSB2bfNvp7i/fdQAqb2HqCtR5bi6zArQHCY&#10;CCWkZCJIAOo28/qE2+RcSQpA/zEURnNa+5njX254gK7ZQGsXUN9kuvSL68yeHhQGoIB3yxqvE1xK&#10;aIo1b2iuKiUt0+Yzz2/yrlHaUgkAXs/feRs+fl8lsJyomskVr3d8LnR8DXp7u/Wmp6xUlOlJL52o&#10;ee8cPnhYb7boxC3JHiZ/9GfsaDqhBIBUtqT8+f1b38VWUmORMeBsIc51LrsM3L5zTW/WVsx9zMov&#10;aht8Hrze3LJqZ4whm2Y5hp4+KixbWJm/cH5Gv/koy8/v36xlahUZ1VpGy6wXaLmM3eZHU/U/oK+7&#10;sM8gAizUj8/l/PlgHosLoVC93mxRCI8zE0wZ8Mj/iLPniz8EgGLB9fE70akg8+bN08Y99n0iVKle&#10;4vE5j3l3Iv19PbLPzPc09ijZf3D8HgAkPp8k5KznxfjmwLGDB/QubCW1j3b+8/xvzC3MaXQtyeTI&#10;lDzTn6j0RzNl3Zcx+wIgSSAuCAAJ2C3QIsG8FSbAoEZ1eZZeA0wKCMsuVxnQAZIkEoTLN3kEcAgA&#10;tUeWeLLUtgBB8gQYwLDyQpB6aTCXkXt9lB4ilLwj2Q/0TweS3bLGO4E/ao9c/mkcDLy43FtranxE&#10;FJBFuD6eqhWf7AM6+mUyuvSXEmcq3dNlOxSnQ+OmB6LHcFmu9unqgVEehBHugjs5A77epaictR7V&#10;a44gsvua8BhoO/UUzQfvInHoLuL7riG69zLCW8+hbsVBeHpHYLTPgRHthVEdheGuhuENZC1pZp3X&#10;HFV/mGfTGsPALX8A6BqSCRhl6AWdY+u6qHNHhmUIjwzKz9AKxGhekIt8F9A1IEpFLjHcGdeCzuk0&#10;evi1tQPdQ6kQFyIRxFyjdqTXgfBCkUDesvwzQaTMVWs+M0GgkmP0yfeELJUptpP3kPB+YWJNJRzk&#10;d4t4kPcKzb8y8gD4CwRAmfnnqWaxzfUam9uaf7aNwaDe9JSVSs4BQGrzQjya8txcvZLqaRS3pFvP&#10;nb18qC8rTiWzLfOTLY25SrSpQWyfC1DUtazc7KuqslJvNkMWLjIt4pTpX21DPMc9ZeL74SNU+HVs&#10;0ccxuirHJedhojWhNznhMm9edvfdsTX1wq8K/fa5zGe3Hci0NBc3Xu169/cUnhQhObj/gOjPm+W/&#10;NBcNh4vzOamPU1XTZdvAuSlQBWC8IGoqyOxZszPGnbvK91mvV292QqWnu9Psz+5ep+eAy4VDh3MD&#10;2rlIqm2b/nJW+2dXNsnc39R8/xspmaG5f2abuer3X/mVty2JM3F2ZYtEvtCEJHDFyc7YCsmgRQU9&#10;aeBF2Y7d9QVw17azPAfYA4Ct/wqJQL8F4JfAn35TPDiBNYrNbqKY/TAQT+JRS9x8oba5qeMeH+5R&#10;f13TgFaKKY/IigJtQLzLBPs8XmEFllZ/YQGWxAO5h1NYAFmZiRSIEQFBMehtQKwbUYVJdAqUMzXz&#10;j0lts0x6BhCYpd8q6WE+UAiU+GC4y6WbdjkMN1kiMoEb7UvtsbWFvQ4oTII+zXZzefnPtjxd9QcW&#10;/T5OAL9jBtDQLq95h+l9IkpBkou/9MTghIyUB0KEZhAZQ5+tQEunuZ1IENgMtFBIQC9mBjhLu9lf&#10;3DDwu3cI6B0A6hrNfalN4V0iSS4iFES4C4cfMACXRASVpqT5ySUCLfd/xW2f5zeHxPBycU/IdWJe&#10;Kx4nTJaJ7SURRfuTV4ogo6RXQkUFMLJKv2ULLm7JnuvXcCxVSRjat4rG/x+R6hrykHF+TlSdNkS1&#10;PYpb9DE70/xeckgy2zLVaRzjz5+/NDAo3fFt2tZVvbZjidhOrTQi+qCXRerPJHlzFX0cTjXaUvgy&#10;crPnMsDI7fmfqZnXkX6X+ZwAZ7MNire3uw+9ZWU4duRgWh+FlkOHDoq+83kX4GMIh8N6s0Uh+nhT&#10;6oJXlj28dOmCvltRiTjPOXgvjaZTQYaHRnGvH0MtspW8gQso3T3sAWBzz8trdOjwxN2/s2bNzexn&#10;HFrpH9tDQn/3tp5TeXoAWP3nQoJqyoaYB/fv6c2WpADi7MoWiXyl+BYdvLBFkq39luuzAuCt7dlz&#10;QI3tl8stokBZLvZTwwZkngDeX3xnK7CMx+Z4awLrXcO47TUtLEZFmbBYUZK+81Tah4BeC8Xuk7Vf&#10;lvaj/QSo5GOiZTLzuzV+STwEJBFA2wnigEBZDIh2Am3DOFhlgoBiVbuXovw035c8G5UP9jmGgV8d&#10;/UC8DwjQNW+WuSfoGshyfEwaCTLIZg7ynKDtRd4Gyg1AGfNbgXgEz8orMJtcYgn8V9UCyQEz5p/a&#10;i9J+MueEKDepKI2FQb7oj0G6ek/wmOR84fAQnp8WsSWV97W8YtR8GDzvuPSlVDEGSQgQCeKtBJZO&#10;PgEg/qz0l6YcQZSqNB//K1JXk8qLka+GGkJ6s0Un+pgtzeEFhD1GynzOM61ntMWWD/my6ET0thyp&#10;mPsuHD9+Qm82TTweT4b1n1SUnjIMBOtzt+rqbWRX++dyOFz4eTV3bubLdD7/Nyy/8Fv8psRj1nmU&#10;nx5aVuaDr8wnYmlFkkX9eSS10u//q7lGjh45LMbhzsMDgM9fpCmiN1sUoo9XVfbMuXhhChAANuN3&#10;olNBhpgAyON/erKONRaLZvTHyh5bhw5OHAFAkurD/tkpQLqDc7Z7OwXVZhc7wE9K5cl5nRPR+3ei&#10;3N+Jk8f1Zgsur/95iTu3b+PUiePYv28/Th49gp07dom8Lvv378fp06fx4sVLAH/0XW3l4eNH2L5j&#10;O+YvWIjevm50dnSgt68P8+fPw4VL5/XN/4o4u7JFIp8pSR4BEwucMOBWwbpKBPByDg+QgEm15ovf&#10;yjIL/HNbCrDSgZPlOs37KcCQgHxrN5DsQbe0OHYYBh7T2HqGga4+M4EaxVALoEhWYrb6Uruc04DH&#10;rPZPAI2s/ZR4jhKxEUClZTGgfRi/QzGEbG6yv6v8UKNP9bu+XeF1rD9ZCs14QRZ3stjXyHMt3P5J&#10;ZW4GTqgnEvGpIFoSQcJtn+cXg3ay1CeAeBvQ2Y8fjQm8bIwA8U7pzSGT/IkwEyVen+enAPPUNhMA&#10;PPfknEib9zxXeH7zMjlmixCQhBLPfas9G1UJBlIxRlmeUOQAoNSPkysEbjLnkf57bKWX9/+K1NfV&#10;mseUh2u5dT6o5GqRS9p4HV5zesmhz6rqsV3odcloi8rquai8mrMQAJLunl75AmbuO9azSe9X7DPK&#10;3J02c5Z5brTETLSMY6MJ4uYq+hic3muhxsJbkGfNmpnRbz6qilgmQL95vJwVP6u6DJT7PBgY6MOD&#10;h7fT2vpbcvDAocxx5nj9+P5qaW7Rmy0K0cerqttjjv38mSkQAjDWvBpDp4IMDvRnjNu5Fvb/qamx&#10;0aZPqfJ/9ciRQ/pu4xa1HydgP5uOJjrwt/vvcSLW+0YWAnQ05X1XrJlcgtTxWB29U/G26j4u1NY4&#10;f+eYaHF2ZYtEPnncEqToLvoKMBHWVwY9Cojn9SJ5n2rxV0G+4jlA2wlApRAEYrlKHMi+xP7SGio8&#10;AbhMWxxo6cafxlbcMbxAC5XrmwbE1Rhu6eofVUAk9c3WVQZvYnu5rfAAkMCUYv9FWARZjzuAtiHM&#10;k394Jc1fN3o9QEtPqgxfCyX1kyQAkQHiekh3fOEVoAB+jtEXhIBUniecS6A5YVYWoJwCje2mBwgp&#10;A3Se2zx/2Q3fAvmcy4It9zwe9V5QySNlzlpzSplz/F20q7ajjEEoAX7eXo6T5qW7Elg2+QRAVWVV&#10;xrXLV/8r0tkh4xfz0Hzj//6GmOPN70WJX3ZCDc6zmtu25UpZhpyK1ZaSb0Xvw07VF7Zskp0YMZc7&#10;9XzRiYRcleNDA/V1epMTLrNnzzL7zWNeqKrLg7v3sXvPHixYsBgd7W1ItCXR1dONoaFBLF6yGPsP&#10;7sfDh6NXC/ibcvCwSQBYHgp5nJ+WSQjhyEf0carK98D5M1OjCoAdEMtVp4IMDE4AAeDy6M1OqIQb&#10;TALA7r+Fr8/BAxPrAUASCI7fe4/U7ZGW/FGqu/C2+nzL5X/FTrwygWXqP8f5f0V3d4febEGF+7XG&#10;TP9vbpdpWEojB6hyl8v6H8uqKoE3Cpn3t+XvjyAPEQSAsJAT2JXAjEGRAPcKaGGwYoEoBmQSQFmg&#10;XgFM1nf+LbexQJJsx1pHykBdUQJEIgGctOS3dAHxDqClQ4KmRhnXL92ohbVYSSrIoEuAPgZkClFB&#10;4wkSIOWkgKQxINmLf6prUEGTbKyJWtJR1IWIYeAnzZ/2/hS4J/d9QfBIzwsrOaPilSJCObRs+kTQ&#10;cNUIi1CSAJrCAgTZJEML0q613NYC89SeQi7wdtZ81PYRIF0SV2LcqreMVEE2KfeHNccVYsBap3jJ&#10;MPEgxk4EQAWwYvIJgHCw3rxmEnzZ/WGPpW4ZI/r1x3e9+Skpu3Zsk+fEIbutabHLeJ5xVKqIXnTm&#10;L5irNzummLH6qXPLLw+cbMypcDv23iy56ZZtVFslU3i9ly0X9FLiplJw5vLOzk59l1FF79epVlVV&#10;6U1OuMycNT2j33z0vyZHDlMIAJXpcv5cYAtdrHnqhQC4pafLuXPF7wEwXp0K0mdl2M8cv+0yWy2s&#10;B0CwNmjTp6n8nD98aOIJABK9v3zUSlbqMnD0qH2CV32flOZXBtDndV5elJVJyYoqv95sQaWe83FR&#10;jjFfBQz5LmhW5dHGmDbm9P9pnURR1+tJvws9d3MRZ1e2SORfj0eCEQJNDOwJOHHGcsX6r4IYCxhp&#10;gEZsJ0GQyL6vWFrTVBIMFgBT2hHATwIjaocBFZEAAiBJV33ajxL9EeCjDP+ixB+BSsVdXPRDy7V8&#10;AgJUSiJCbEueABLUiXFQLfZ2UX5wkCbYKMzTf1udv9hkU7qhl9EDsHdQAnU5F4gE4GSMFthWkvEx&#10;MBYql4nrJwG/yOkgQTwl0hNZ9OUc4v2Y/LGAPRNZcjsr34TsT3wqAJ6X8RxV56s1/5V7xCIXlHtD&#10;tCHV2lYLbRDr5DF6/o4HQGtbUrycevmlVrHE5qomgPPg7KlTevNTUh7dfyCPLc/7QZ6/jx/e6k0X&#10;laSP2+E195gEwL599sB5NBH72/THRJJToZh1ET+eRwkwehllt2FdWpsT4n7weSgRHZeaSn8hcSr5&#10;EGyq+qnqTYFl+rRpGf3qbpiZ6zP1vyZHjh4Tx8UAZnTVzpF4QXchEmnSmy0KyRx/SjkE4PKFS/pu&#10;RSU0xkwg4UyngvQyAZCXpuZlIaW21gyjs1Ouc3/o0H59twkRioO3+hvHuzxVLeHvdkJVvWid+P9Q&#10;nuv5egBUVVWb4XA2YxlNaXsrjw5hvEmWFSuWpYC/A7U7Tpdohz0hMkkE0mKQ4hiFQ/lItYpF3HE0&#10;BUwst3wl/lmAcgYqDGJkUjULCCmhAGK5QgowkLK2UcCY1TYDIIU0sDwL2LIvY8a5TwEapeWfXMEF&#10;cJQWY9GHLPNGAF9klJd9sHVZHLv8TuCSKgCIePGoKP13sK5eZuHPrF06Xp3Y9nJ7AXOiEzs+U/2G&#10;gZt19WbOBq78IMAwkQB0HaTbvvDAUBL2MYAXSss4saO0wtM1E9eYQ0WUOcQx/9actCEEeK7w/OP5&#10;abWlLBP3hTLvrXmqbif3422s7+y1oJEAgoiSc5RJK7f/r+QAWLCAan67RFI3ngNO5wLFbtM+ixbO&#10;05ufkvLzxw/zPNj8+eSkMpnd9q0b9aaLSjLG7UDJXZHOzz/vnJMcaS8sws2Sv+fnAUAixiXLzOlj&#10;zVV1cXnN56zLo21rufH79F3GFEfPbpv55ytznnTRqQwPm0nG0p4DNmMZS/9rcvKECSycEqSqRhqd&#10;h8xMhujjVOepS3oAXDk/BZIA5gFEVJ0K0tXVlTHufLSQwpV0bFWC8n179+i7TZi4PFzdKBeyzl7p&#10;+Uf/J2ZSv8xQgKw5gpQwLyfS09ktni15v3fk0edEyo6dO1DhT3kxOH2PzFDhgWGey3JfGY4et/fE&#10;+Bvy987yOOST1zAT5TVEUiDJstJLsMPgha2mTA5YsdMS2DAY4u0sMKWQCQKEKdZX7ke1mKrLmRgQ&#10;VlIG+RIYUkgAASay+nISN9EWx32ztV8CRUEiMCCT4xd9SLBIbYtKAJRskOrUx1EnJx7f+BkTssA6&#10;1g0z1vpiUOvcSfepVnogJbq1a0bEjjpfeI4xqOZrJ3+LeapY7Wk+CMAvEz+KnBFEKsiKARwGwHNJ&#10;BfMWQJd9ZFjvVZKASQU5bvFdWc7b8XLr/pD3iFiuzP+0vuTxiG2SgIcIgMlN4EKyfuN6cd04ARtf&#10;Q/265qLVldV681NW9GPLR6uqC++uPR5Rx+r0mjNhlI/obemajzBA9Uqw4kQ90nPg8MF0ixQtc3t8&#10;gtCh0m9uj6xjL7Z3YdeOrWnb5yLUpu25zumlzwVvHlUXnMr04VIIgJ2cPXtGHFduHgD22tTQqDdb&#10;FCKOy2a8pG4RWmPg2pUr+m5FJfq489GpIN09kgDI6ZmRruo1LqT4K/wZfVtjkKBu7/69+m4TJr9+&#10;f8voN6VZgLs6Rpv7Yd/e3Wl9pAgA+lTaJG80+duJ7JShh3q/uSp7JPxtoao6/J9KXn3ZCNPRyBmP&#10;24Wa2hqsXT35RrFc5O+f5TxEeACIMnmUPV8BNwzyhSu//K6CdhXwWyBJBf4SYKseAryvFdstPxn4&#10;CUBERIH0EmDwZPVLYK7N9AIQ4E9ajS0rslRK/md5AEhwqGZ5V2PJOebfshLHgEg70DmM05arkPMX&#10;yOJX+xtQXZ/vQ8dOhVWPf7sM7KCYnWSPee1EGb4kEOTQEYXEseaEtOzTd6t0HoNtmhe8nPbjMBD6&#10;njRLAFqhAryvCvy5H6Vd616QfQjPA/YW4Xmu7K8SB6IdhTjj9WIuK4BfzDfeVxkTtU1znKoAjKzQ&#10;b9mCy/ETR+U1M69VvvPAI19G/isyXhaetZhFH2s+mo/obeiajyxfslTsy+6luSqDOXpmVSvx9bFo&#10;s7WNmzxc6IXG40qL08xH9P5zV/O4qFRioWXGzPETAHQ+/2ty6cplcWz/Y+9qQKssv/i4XLhcxhiD&#10;McYYjDHGYIwxxmCMMQYyxhgDERFBRESQiJAgIiKiSBSLJFExjIxCRaVIUVEsKioqKkoqKiosKiwq&#10;+sBEpRLPn3Oe83vuuc/92Hvvdq93/p8fPNx73/f5fs/73vd3znnO42JNFI65XMKuGeMNvA1gqWc/&#10;1hdf/ODdsFhDIex3NWklYHZ+rqDfSZP9X6slWlpaC9r2fVDi9/JLtVkCAKxet7ag7eWM64OtcIsl&#10;GBArwScXL+bexZfw/tEI+OzTTwv6JanMuMLnTyOjsXtXAlc5COAgr6HXddNYYy0kCOTIkn2T4Aot&#10;5FwJDwKz4TcUAyBEnqhbMhQqFwxBF+WAIVNCslRBIKQN9aOvRtEAN3Jv5cU5VniYXQU84ePvE0QL&#10;d9Mvq2app4hALp5KPwCQckQ4RU38EskuamadS5rdTHV7pCy/XNTA+4Dr5eTq5X7kLPTcP454mm1K&#10;0SRbcfPKLj6+UsmN242R6/xkaIxobrOLPyHXVtfyy/UxgSLhNSK/lfDzJ6z/kCmQbG9Fx/VVGRMS&#10;r8ch21YGpA7raaDn4UkiMmXl08is9CFYTuLr5/a4z9wHxMVA/0wSmWRFCJflbQA7iR7fE96yNcdH&#10;H/BLLQe2qvylNi/dYQqA3l4Et1navDQyuH8l3RgTpkrx2y8/u7Jl2q0WrnzpekunXJn8ugoTFAzN&#10;vMtJFUA97vlYpK9lXpCk/TpsL7lu3VLWGOfSnYZPP/nIja3Mi/9iaXBwIKy2IYD+hS/hLKPNzc3y&#10;/asvvwyLNRTCua4mrQRMTatysswzNEmqJbBFatGkSteXX3opLLbsKGib0yLP2MVSXt3+vckuoSz8&#10;P0mGW1Km6ncxHddTe/eHFdcd//z7n/apnMKlvPw2Mhq7dyXwN7YBHFdCDDLtiY5xkwfp8eRJib0Q&#10;MkPCxapr3O3lE0EFAzKOMnmxBAzxE6IHQgWiZRQEHLvA99ESOdMXnONPthKjTiZlWIfO1uLxSaLx&#10;NURrttAGFcbCP7+lpBStamqiQ629tJW3b+J1LIbcL29bZZISfXuMlQysEGBivrGpiZ5sbqZznYP0&#10;/fQCPds3Si1SjrftWJoywpZdwy+us2uJJmfdMg622otHBi8H0OvCXgFMyvlayTVUefMyBJIOAq7W&#10;figQQMpB5r2MafKybOQPigWvCDDKJmnTfPf1qbLJewmwnKk3gvw2SiyRPyjFjMeLxKNQBQB7RDTf&#10;nhgADFEA6Lp1JyvlH8zFUlrX3H373bdh9SsSDz3wgIxnqffpmbNnw6obApd//F7659zzKr/enDo7&#10;2sJqF8XPv1zW8vlt2nmuFr6+ql7wXH8K6kIKtob99tJXeW0nRdhepYkteLXGal1jvFTZv9Nw6dK3&#10;Mq5KvUw4IaL4wGB/WG1DoJzHU7M+27/5+uuwWENB+lvFtbFpJWBiVc47qepUY0Wi3yqz6HPOHXv5&#10;pRNhsWXHd998XaIP1afnDz0vdeN3Jgsvslwe3E+VImyrkgTPipHxxvAyqmbel+M9oB5o7N6VwF/N&#10;KWd55HXTYsm0lktj4YdnAIi1J+FYJgAyZkkPLO6WsBsiBosszoMIoR9i7TXKgLw6zXkc82QsPAbl&#10;gbqJg9gNcPtsdeZPjvq/imjNVvqpv98R3mxKiHEokJWknPCmxKPg5vAc0aa7iBbm6dvBIXqptZt2&#10;Z5vpkaYmmmlqkpgDrUVvkmLHqkz8gm/WLHJgvod4T9+ONvpvYhXRwgYXqX/1Zrdl35qttFraX1of&#10;cnOhng5NTfRWZ7d4XNAoB2BUV39x/4fFfzynxIFsWCIOOQDxRpBHL7+h3FnZNr+lDqtQwL2gdaE/&#10;qAvtoT95CiirdCgihyiH+8ufUyWCLImYUgXA3vCWrQv89VpCxFykNWvXhtWvSJw/f17Gk63I3Td3&#10;z0gwH972a6wx/oxDvPjSy0X6nyzBwnFgf+VBDr/48rOC+nyq8qUJOPzCEVdPFWu0sbXbE7sepzff&#10;frPgvEu5eqtFYZ35qZB05z+H+Tlaa6xdv76gX9WkOw1XrlyRcVWjAGBLGHvb9PX1hNU2BIrtyoEE&#10;gnP58o9hsYaC9HeJ/2ErAcNjowX9Tpz0GcvPmVqinEIJrvMnaxgDwKKrvdM9R5coG+Hzv3/QbaGc&#10;0vujWKoUYflqUrq5MGDh7QD6U/hsCX8XT42Mxu5dCfyVbsoRGiEzlhxpgtWcv4uLPyz/iFiu5B2k&#10;yVvcLfGxxMyQIMQBkGSJlLbJll/bF1+W82rEeEvqfB1qDbZ1IpAgxsrbCYrFeZxobJJocq1Ep9/i&#10;Ba70TVw8lSHJ6RQdaG0hWn0PUe+oW5c+uYZo1WaiGbaCryZatYZoYi193zNCR3r6aWsmTSNsVQvr&#10;sqnMQ7VY4h0N2OuAFRzdTU20rSlNn7DlfXo90dq7iFZvcXPZy14dY+56r72b3h4acMqQvAdmifkp&#10;1yc+Z+oYbWqiGzzuuTVE/WzZ12soihmWPZYrE+xPZBNWfiibjCJJlEpIJvCfKAuMbHkZM4ohyJb3&#10;HFA5yvutyffH1Id7B3UImbcKAr1f0Bf0He1ia0OR+VVELW1EO+u/BICRf91KyPQiqV5rC+uJcIwy&#10;ziLHiiUE5GnU+diw3rl5V7On+VLG9dFH7zsZK/PcWApyzxsrx9XJdH7KeYj19VVvxS2sN1myFrVa&#10;Y/36Imtnq0h3HtRFdwny1N5VuddMPVDuuYYX+D//vhIWayhIX6vYCtSmlYChkZGCfleTaolSgd84&#10;4f55qU4KAEbYh6Wmo8depMmJMf1deqyVAt421Sf+n6puedpyo9x/fJLUyGjs3pXAlSzHAJhySwCE&#10;1MDKCsIEwqLb6QmhBoFRq6x3z1cyBVLD9ea59sOKC6IeKgvUm0CIv7HaQ+EADwGvEAjqziNl2t88&#10;oqX5+ZgoLJhwsbv5JFHfBNG6e+lET28R7dTS0zQL79hqoumNTgHA45iYJBpbIBpeIBpZcEqA+U1E&#10;sxuJNtxLtLCZaGEtHenupA6up8qbB3/kA+k0fTg0Rt+19dNPQ8NuTue2EK3Z5vrFc9Y/TdTH/ePl&#10;ERNEvWNEU/NE8xtoezVWjkVTinbx2tlVPA+rXNuy1SPkkD0AeHs8yKIu1wBp5ngBVg7stbYWfmuV&#10;t+vzIXdyziZTl1cc2GTySv0mSCHuI8iayCz6g3sLyxhwf2kdrIiA0iDTdltiADDs9XFrwpd27e8U&#10;YDzVLYPhP2I3j40IjrLLfcsRy8pTNXjzjdfzXSWLKFWWArYuVXe9CvtRKi0FYV3VpFpjvSqHKk/5&#10;z407EawI56CQhWNfJOn/eUd77XdxqAYF/TUJHg//3LgRFmsoSH+rXT+taSVgYMBZnpeaaomwLZvw&#10;v/hyHRUAzx06mOtDle/WNuE/JpPOlP3fqBQPPHC/ll3aO9j3330XVl13hH1KmhCXqJHR2L0rgSuZ&#10;lJIjJdkgUrCogsDg0xMbECclSFgGAELjtwoMSI61tIbEPI8k2WBs6IvGEbCkTMi8rQttWJKvx8d0&#10;1wBRZmifZN35GNH4HNHULI2zwKWdxo3XxIeCWC4VvenT7sFwsbNXdhagkXnXZyH+3Ic5p3xgpcAA&#10;W9zHiAbGifpZGTJLtOUB+rSnX/qC+ou2s1hKNdEc30DrtxItrCOaXUc0OefmnNuVOZohmlhNNDHr&#10;EiLp864IqzYRTU6LRwLqrLgf5iHLZbE1IHs4/NY/SDS92skik31/PdkabqzrchzJEHkrAyJ3lpwb&#10;GeM8QtDhvaLfPZnXtr2LP+QLCiZbnyY+z8tJ/P1h+oS6cU/4fgcyKwkKAB6zxgDYdXtiAAwODzrC&#10;inXOCa3CpWTi448/DJtYkRgcHNRAS+bPuOTLQ+k/7APPVu4qX2vk97t038MET4+J8YmwykQ4deZU&#10;SblBWgpef+0VrQdjSj42TqX6Zo8vBa6Oyvpk288U2Y96ubF+yUsAGv8FrlrwuLyVruSzIDcH4e/m&#10;bHNYZUNA5MuPJ7/vkL1GB/cxg1g2VaaVgCG4nhfpf/JU2+cI/ieK9RHHXnwpf1u9WoPlO7XkZQAu&#10;IcjhYkF0K8WtmzcK6lg0FXkOrVu3Oqy67rD9KZSD4vPG+VbC86axe1cCVzNsmWaSB8ujEhRslQcS&#10;g+9iVQcRQ2A2Jfs4bj0JYMn3yZAxT7agSFACBZIn9fJxa/FFe7YfIFxK0jzxM1ZfiTSPJQFKsvgc&#10;E1wONLd6I53vbFU393QR4aw+rWbBZRf7CSbcTHBnicbX6T71c04ZIN4SOub+cUfKe8aIFjbS+UzW&#10;keUlPqjGuB+rN7lx94wahY96VfCShIl5txxiQomx/GZ3/DnZtu+Nzi6Zo7z5KfKwyTsXvkT430wq&#10;3bEH2AuAYw9wH4a0b+L+z7EBoPjR+YESCTIp11y3DcR48uRMk7fqGzn0SgAjN74e5IH8hXJmyqEe&#10;KWtkHnVCCYD6/T2D/pjAhrwUghUALR23LQjg2++8K/dBWvavLXJdEyasl+/uym2ntpLx6Refu3FV&#10;81JptlTMpmv7slUNCvpbUUrRu2++GVaZCEePHi7554+0VPi6yj2rSqWiZfg/wvV534GlKXO4jmru&#10;MevVUGts3FC9AsDu7XwngseVWeSlv1jCdpNMHBoR0sci/eZUzZZmtwPS1yV6Lq4E9Pdjh5oKEgi5&#10;eb7VEuUUsCDNJ07UVwHAWOp7daWpGoR1VJtuN8L++FT0P9al5VK01xqN3bsSuMpBADniuLhVB9ZP&#10;IaSGaPOnd8237v2GvHqipUoET8RM8lvugeSDtFlyZIgbEzCpEwTOeBTA2ivH0X8dA757IqdEka3s&#10;GOcAj3WeaHoN3QVBsw+EPAK7WAoebBIxP0Wvj44QLdxD1MWWdlWKyHwbjwa29ou1fc71c5yVBLNE&#10;67fR8XRbrv7EfQlSKkVDUACwMoLbFGs/E3xuS63vMifs/j9MNMhLAZiQThF1s2v+HNHcBpr39RY+&#10;yBOlQCHA8Qg4NsH7bd1uCcQAe0Pw8gh2q8f2eZAFIyOeWCvphkxA/iAPMi7IH87zdxuw0sqqkT/J&#10;h3qgJDDeAVLOBAj0/TPfWd4L7iVzD/ik/ZRgiLPqAXB7ggAy+Nqkg0jn5VMJLwG93isF3X1d4aE8&#10;FIyvzItyqcTb+jQauF/ZUsGLFnnu8HOuWjz79EFKF9TPcpeTvaWiDVtQFbRTfVout8Sw3mpSrbGu&#10;2P7ZVaQ7EeEYK/1f5OUDjQj0L/dsKxxXo6NUvytJKwGD/VgC0LhjLdc3KFOPH6u/AmB2aqqgP0tL&#10;pcfJqRos9n6x2PmltL2cCPtTaWpkNHbvSuAf3kJocl4JCNytlTzBKi2kiAk9rOYg/7DYG0t8HqEC&#10;YTPJ5hdib8+BNGFJAty0tT/e6sp5QndwkCn0X/PI2nElYUIo9Ry7/A+OEw0OEa3aQB/09lObChmT&#10;0ZzQ4WYuf1MjWXeVpkwTPchCu7CFaGq1Kk/YA4D7rmQbQQxFIYA4C+wFwPM8R7T6Lnq+iuUIxRIT&#10;d5pdn4vnwPMBRQm7sMPSLsRUz7ElGu7tvN5+boH+6Oxyc5Rx9SZdX5v3kFIlCx/D8gbeAUHiH/C2&#10;gNyWzJMGgQRpx/UPCb2VOe8BEpwDmffnUYc9ZuQWMmfzeoUSlqhALvU7lBHeC4GPG+UWf5dglOYc&#10;5BpKCb4OrJRrbSM6cCi8ZesGXKtMite4Fl7PilIqRR+883bYRMMB/aX/boWnPNo7WiUPr/UrGGeC&#10;lNIlRk8ffCas+rbhmWeedv2T65zsWWdTS2v1bsx7nnqqoL4wLRXvvPVWQZ08zmTPLjcf1rUzo15i&#10;rCBbKgrbqzBxIN8aY+0aKAAqlw2b7kSUi25eNBXJ34gI+4hk/wsaHWHfK09Lv7/rgeHhIdffKjxR&#10;bKolyrrGq0ydOHYsLFYXFPSlyD26XKka7N29R8pyML9cXWXmM0w6nv3794dV1w23bt3UvjgjQ6Xv&#10;lPx/28ho7N6VwA2vAAhIipAtJlDWkhqSJEP8hcAY8iQJAQINwbJWT1+nsYbKsWD9tSdSQf3+mJIz&#10;6Q9InVplhcTqsVG4WfP69jmXh63fA1M0VUTg+OUw2Qti8dTSlKJv2aq98X6dU7Zm65wyCfRE0BBA&#10;URKw27suT1hzNz3blJat+sL6K0qpJpoUZQQvPdA5Fss/exyoAsDPLeZRrwFbpFkRxP1hT4H5zfRA&#10;G9/EcOGv4EGkfSnUWKZlrs83d0rAQad44ACAGhNgHPKAfkFBZGQA8R6gMMgj7/AWMDJktwyEHOcR&#10;eE3+Gum8YG48aUcy7aM+3Fe2Hi+3ms/3V3el4CUgXFdrK9Ge26gAgJIm4fr/Ugna/VZWaDQwNq3f&#10;WLCtTzG8+uqrmsfKffJ7gP/4EPW4UdDT3eP6Vqm7rL7Uvf/uu2GVibH9oYekjrzgq8HLwXKgSV+e&#10;3JZTFY4zUADg+fXSiaW/sIbtJE1W2VxrrF27uqD9SlK9+nk70NvX4cZZjuCUSByhnp+vjYhC12g3&#10;vnouPVkqpJ9VXBebVgKGBlUBsMRUSyS5DieO1y8IoMWXX3zh+5At8h9Y+L5afaoW7v7LLZsN/yOT&#10;pHTm9nkeXr9+zfUhTw4K57pUalRPKaD6K3sbcY0tGFMaSV1InpIWkBuxFhti6AmNIVUgM35JgFpt&#10;UQYBAvPKB4TMJ3gBGPIFwi/HTDmQL5xHn6TfamUH+RKipZZ2tq4i79Q8/do1QE2tKWpiN1HcVFXc&#10;XGFazUFVptcSzXGEfXart9HgVTFhFSPcN5DcPrbQTxOtv5ueUTf5sP5Kk8QAmGdlD/eF6+f4A2xt&#10;V+8DXvsvgRPV20OO8/p/zc9bF/L31Rvop6FxozRJfhMjifVMymVclN6ss4pyvIRbbAGf5LgIEzlF&#10;CC+HAGGGzHjljl5jP58qF4hpYb1FrGJDxmpkT+pTrxOrPJDf1pvAXDd89+fQjvYJ8umJP5QAep/5&#10;vmte8QBgxdS02wZw/7PhLVs3HDt+zF/fpSsB+LNxH+A///RTQZ/LAXmqVRA67XfjzAf6Ve2LzlLw&#10;4H33aT2lnyPLgbGxYVef3xWgOkUAp+UktGHdSVPO8lx7K+W6ddXHALDpTsSOndsLxpk0Yf/zn3/5&#10;Jaz2tuLmf4WBx4o9Gxod0u+8d7nK7/eVgIEhDtpb2PckCYrXWltYw3aLpRMnToTF6oa2dufZxylj&#10;SHYxuV9Kqha57Swrl+HlaH854PqQG0cl3lPsidrIuL0zWyWuswJgUkm+rLe2hFtJiyf2SlLENRtE&#10;W4kMvsP9XkiQWYfvCRjn5Tx6zhJ7T5D0u48rYCz7Qrw0vyeDRimBdjiBEDJplWj/ekyWAjBBZOv3&#10;uLicX2jtov6mtCwD4Kj0zlqUf6MlehBo0DR2a/9geNxF/ud5la3tQPJt/3RcfIyDMWJbQh4v93nt&#10;RtqPtjWgWqUJ/eYdDmiV9kNc/Ll9dfMXBYTOo3hKqAIFCgm5vqoMWLWGaHYznef5KaItLZ+QP0co&#10;OahgX1OK7kpl6Wymw/WJlwH45RFYIoH5wvUPSTXm1syrKFrMUhAoXiA/ch2M3Fkij+vgZRLyrvkg&#10;f5Bv8eiA4iqw+Et+kHzjOWPlFec5CCDLS0s70Z7bpwBgFF6/MqnMwxwy+MiD94ZNNARsH/mPhj/L&#10;Yc3C6qrJv7Sh93JfX29Y9W1B2L/yyXnrZHUJxNzMTFhdRVi/Jt+6zNchfNYuBy5+9LGrr4Rls9LU&#10;19cXNlEVwnqrSbXGevGOKWw3eXJzfCfi008vFhlvsiTkK5Wm40ePhNXeVrzpd87QVMRqNzVR3a4f&#10;9YTMccH9niCtoGUODHhwVbeFtSoAakywCts1Sef72G1aAgCEcxL2bzlStTj4zAHnPl8lD2jNNlNL&#10;SzM9+fjOsOq6AW7/MAiFfSyfaiufS0X1V/Y24mqaFQBYGx8oAEBWPMlSIiNb6CmhEcWBITYgM57c&#10;gDwasuQJT0Cq/PGAoBWQ/5CUaT4QMUvobD9A/rAFIAdaYzdzPj67iWh8mn5sbZM19xMQOkNwK3nh&#10;f5Rv9A33u6j23B9Wogj5h7IF455xRBfLAYQ0qiWa0+qttKdIX6pJU7zcYxUH+4MCRBUO4roOhQD3&#10;ywQn5PlGADteJsDeE6yYmFonwRSHte7whT1MfF52WODELxPpNLUyeWhqonNNrXSzd8zFlhhfcF4J&#10;rAyxlnfepUKuWUD+vWwYq30oYz5eBQi+yhDkEvLk5Us9R1CP5DN1WPm0CgJ//VBXIM9eoYB+4X5S&#10;5QbqZw8AlpXmttu6BICRu4bV/elwCu+bRkNvR6cnhYi1kWnJhtkKwPn8y2UC98ZS6XbjscceK0KK&#10;k6elYmp01NVVZg6XC1zXYs+q8ilnvfjm66/D6qtCYRvJkree8HO9xtiwbl1B+9WkOxXhOG0qJ28g&#10;bHPTk2GVtxUjIyP5fU+nvGs0P8/5+OlTL4fFGg6u74XzvlhaScscGP29fa6/1RBV89ytJQrazUuu&#10;D7drCQBw6vRJ3ycrA2XjF1SYlgLUUe6ZUj7dXkWs74fhMomVAXX4n1sKGrt3JfAXbwM4AVd5tfwK&#10;QYGV3+wGICRF17GLFRNkR0kNSIwn9pYAIY/57YkVjqOs/QRhUsuqr0vrF9JlyB7a9P0x52R/eS0L&#10;xcW4KgS4ntnVRGs3E627m76dmqCdmRR1hEKYKKXoh64BojV3abtMmnkLQLMtoiWUmAsh31Bk8K4A&#10;bheAZ7w2cmkPoRG+8Tneg3hAaLsSiJDb4+vKygjtA6zZ6K94UPAxtszzkoApopkNdLy3xwdPzP35&#10;qEa5oA/uOJMs9kY41tlDf/HWiDNriFZtdDsScP0cAFHmQgPtIV4CiLWfO72+UPh4WTKKFJExJd+Y&#10;3wL5CGQV36G4gXz5dkxekHiRPc6rcSbsPSGKDFVowNtFxoHvKtfwcuA5ZwUILwG4zQqA3XueWLLi&#10;yaeUC562ecOGsJnbhr179vq+2b6++fbia9rzy1Q/R8/e5mCAzRUu70D8Ah5zc3ZxRcliGBrSCNZl&#10;XrKWC97Lo0gbSVIttswK26gm1Rpr16oCoBqCUcd+3i6E40yaMurW29K89PtoOcF9Ek+cOtyTtYSM&#10;o4qtbG3+lYD+wYGCMVSTaomwLZsw3y8ev70eAIy2VrccVZ51S3zeFUtLQbbF9S2d0T5WkXiuP//s&#10;07DquiB//X9liZWljYylXdnbhKsSBJCJHwg0yBWIPiyxbCFW0gxSCEs6SAwIldQDcgtSbgiRPw7r&#10;MtoFkdJzIP3I7wmcJYKG+FnC6omfnmOrqhxXUsnHZW05j4vHrwRxatat2199jygCPukdog1NTUpy&#10;WXgXF+DRpizRmo1EUwuO/PPaeVYA8K4Dnijqunv0UYgmu9hj3LxN3yzRuq30ZJE2qkndTU30T/+I&#10;6xcTbSHXCzpXJoCdKEpAnqEs0dgJiKvAbupTPE8b6L4ibZX6w+VI/8+0ZIhGx3JbEk7zPI256Pfc&#10;nuxGYGIisPIhlA8vR9pv6Stk0C4FUNnxycqokY88JZexzsvvIvXg3hDlRFC/lDPKHdueXHsoE4xS&#10;Qb6r14d4APAuAO1ET91ecsgIr2G565s0NQK+vfR1Qb9kf/cKoqpzGVZqFNZTWbqdCPuyeMo9A+nm&#10;v2F1FaOr0wVRKydTy4Vjx464tpbwIsLBiMbHR8Kqq0ZYfzWp1li3dk1Bm9WkOxWdHRoIsJIUkItG&#10;gu9XgfU89w60EsD9LPdcSZJWArAEoKpkDDe1REG7JkGxert2AQiB+Qj7uRxpqQjrS5rSCOqsc307&#10;ED7zfEr4f9zIaOzelYBbAqDrwr3rtyVDhmxjfTOIoZAgJV3+N/JZsoY6jcLAE39rETWf/hwi46Mu&#10;JXrWgppHvmzZwJUbUeL9cSab4869XAID6vp3UWxMuMBzvIXf7Ho60NUp5LXUnwmO8+drvI/9mi1E&#10;A2NK9tiaz+SZtx1UazC73Nu17einKAN0frj99ZtpZ5H2SqYiNxj6xoEEv+F15bzcQTwSdC5kCYIS&#10;TyG+WDOPJSGqsECwQO7nJO+iwPOziT5vbTfu/YXtI61qaqJvOc7A3CaiVeuIRjkgIc8Dzzu3zfOB&#10;YH+8EwJfE7uGX+UPBNoTap0/KAPwG7KGec2bYys7Rl7z5NmU8fn0EwoDyKzPg7YR40IVOyLHph6v&#10;MNNPKA24XL9ZArD39sYAYHR3thdcy6qSd1lO0+DIUNhM3cF94XWP8tmUoqwGoqwEPCa+v9LNpbxe&#10;yifkP3bscFh1XXDftnul/WyZ+7ZcWg50tbVJXeFSkeVuB2D5S2czFV+rmvWnSP3FUrn+1hozM6sK&#10;2kyejMLoDsWFc2erIgxyTfXe++qLz8JqbwtOnXrJ9U8VmwXPhlQT9fY2RuySxSBzXKDEMHOfIK0E&#10;dHV2VjSmYonL1hJJ+vbiidu7BABYv36Ti3WzBEt7YVoexVlna6XvY8FzSe+HDz/8MKy65ijan8VS&#10;KqWyU1sF1VKx9Ct7G/A3ewAwGRQXcBARWDwtoTaECkTJHgcZF9KkRA0EJ8wDgiVWb7V4oz35bt21&#10;TXlP2EDMQLZAANGGJnvcj8ccAxkL+4p8fSPu99R6Ic03RyZoVypFfXnCycH5cn/ibA2XvezZOj40&#10;ZtrUT4wJ48A5+c6kmq3rrCjgSPhriTZuoYfDG0JvhsJj5RN7MbzX3Eo0v84tMRicV+s1E2f+rf0B&#10;GfXXmudPPUJ4mQC8F9gLYHoV0fxGid6PAIitKV1LzQ+aVJOs9X+iqYluTsy4mAg8Vla8yLU24/cu&#10;+zpPPlYDrrP1OMGyFZUfKIsgr/YTebxcoM5QPlSW8mRZlTGQWfTZ3h9W4WXrQp9xrb184bdRHnCd&#10;8HiQPBoE8MkD4S1bd/z+m4uQLw/hEi9T1aQvv7x9L7xhX+CatmbtQph1UUh5fgZIXZXfl5Ju0/o2&#10;6XvYlyIvksV+/3L5clhdVchmi3hQ1NA6mjHtheNKkpqzy7uVUlh/JQn9rzWmp6cL2k6aVtp66mrh&#10;x6xLpiqVrY7WlrDK2wI8w9D/3Dg4YKH7/suP34fFGhLhHBdPhc9sKIY5rQQM9GsMgCWmWqLYPPuk&#10;cnWygeJKOMURy0H18Y9sWs5nta9T563SZw0n9lysN4ptpbtYsvkaGY3duxK4wi+ebJ0W93QlzUJ8&#10;ODHpU0IOYu/JuCVQluQYIuTJjyFJIHMgPjZPXnljgc0jVQGR8oTKloFywdQPggjrv2/Lkj1D0Ed5&#10;izy23LLr/iRR7xDR9EaxeF8aH6E92WYJqtellnW2ILIV/GJnH9HCRrWmqys71yd9sRZqtrpjXJgT&#10;DVIo7XK0/XXiAfAYC3+oha8icTyDN7PNzvVeIvrz8gSQV3M9RVGB38Gc8XG2xvMadbi+b7iH3hgc&#10;EAWDjwegiYMpnm/rJuK1/lPzzquB6+AxcsJc5LWt18ArIfRTvBMwZ/AEMIoeK6NWNiSPzj/INq61&#10;lWe5RoFMoW0h/WhLrfk+nx7zHiYoa2JqwHNC6kIZe39oHswxK4Oy7UT7ng5v2duCPFlK6K5VLoFw&#10;3w6EfbGpGoxPjJd/uUmYtm5aH1ZdUxw6+KxX6iRdE9+SdZ8TI8NhdVWDXerDdlyqzUv4oWcOFmlr&#10;8YSXrQMHlveeDNspmYL/ABvxu9ZYNTNT2J+kyfT7TgZeVIsuCVrk/3s5ycFSkXuWlX6mrRSUG0P5&#10;VJtnT63Q29NdZAyVp1oibKtYevnll8Jitw03b/zr+4Xo9cuRlgMD/S7mQ0a9FitNGM99998fVl1T&#10;SDyOgufjIvfoCvn/aOzelcBfrAXiNdYFLtHGAsvJE3BY50HoLemxdehvT7Kw3t3UZQma/e2Jp/ku&#10;56wF1bQl/VTCaEkclBmIAu/JpZ6TthGczRBQqdcEoGMyz279HCyRSfncWqL5DUTza+mn4Ul6vamV&#10;tjQ10f0soNNrnEdFH7v/M9k16+ZB7mRMGnBP1tsr0QQJZGLN6+DH1xNtuYt2LCFolU28hOGbji7n&#10;ncBjGmcPAFwjEFJrlcf84NpoX8UdX5cwcN6JtUQLa2g9/jRTTdTe1ETr2OW/r98to5hZcPEWxMqP&#10;QHmoQ+XDu8iDYKuM5QUAhEzYgIpGcQU5wHFL9nFdvQzgM5BzKaP12PZEgWDKs4LHyxTyaB1C4k39&#10;vj3UG/RTxsdyoud4bmQXgNvvAcD47ItPCuRpyUkf7PUEt5cqEXH2qy+qD4wT1pVUu+1S7oW7nijs&#10;R+kUztlyIteGbS+//eVGOL5K0nIjrL+aVGt4BcASlX93Mg4+vb9gvJUklvl9+58Kq60rulp5OQ7v&#10;z+2uc9q8rGfUEtrZ1RUWa1iEc1xNWgno6nJu4eFzs9JUS4RthYn7/uKJE2Gx24qpaV36tMTnnk3L&#10;hbDealM9we2ldPvg5EmfRbfJSzIpGrt3JfAXTyoTM0tO8si3fgqZMaQb5Ajkxh73ZEeJlLcoB9ZP&#10;IeYgSZqEzBvrLKy3IOaeWKFOtA8LrbHSQlFhiaX0W+vn8+iD1GkCAko0fK1bggVynASdp0H+nHbH&#10;OGDgzHop/w+XH58j6ueAdqMaOJHrN9ZfPy5YozWQHJ/j7e9kfDPOvX5snSwBeAgKgCW6X481NdF1&#10;jnEwNq9BEc2OAJ70GyWFV1ZgznWpgJ9bDR7JMQTWbaYLTRka4u0GM830Elv92bNkag3R1GoX0FDi&#10;IHC7qgAAWbZt4xpLG0YpAG8JkGW+jvBACOUG9fi6jNzhPK4HPjEHuA+gUPDzoG175QDyg8yjH6bO&#10;POWDlgPx9/cEKxHMPHBeCYLICoCOhlEAMHJ/gsUJdPWp9sT3l59+zrXnNcq5P/X7770vLFIRXjjs&#10;gsuF4yo8ViLJ3KYom6lPNPB9+3bLy302m/HBgYqn3Bj4D5hf0l678EpY3ZJQ2KZLtXT9S2Nni5Le&#10;B8VTOrP8bpNhG9WkWmNyckraaWSC0QgIx+vTIhZE8SDU/b1vJ8J+8XNJrIUrxAoXomA8CVMtnz21&#10;QIfGAFhqqiXCtoqlY8eOhsVuOxa7dytNy4UPPnivoO5Fkx3LbbinuU3nuVbBu5Gm1gZZIlUK9ZvF&#10;ZcRfTewBAGIG0mSs5SBdnmyDwCm5AmHC+m2pQ0k3k2hsKweCZAmakDtYx2GJN3lw3pc35B59BeGy&#10;JMuTOksE8Qkyp/20RA9KCVjs2cLL52SfdlYAsMWciT8f12CBYkmfdVvZcQA7Ia1M6jSQm59PDWYX&#10;kj2Mj3/7YITsdTDmPADWb6RtRW4GmxZ7KYP3AK/Tl/X/3AYrGHiZA7cryoDAm4PH7X+DyOrcSP95&#10;qzodF49vajXdbO+k19JpusYBAhfuIZpdl9sBgQmtKBswJ8bDBK7vIOl+Tsw1Q6wCXCtR0mh5KyeQ&#10;AyHfWIJh5UhlWDwfLJHXtvK8UYysefKPfPCa0TxWMYD8PK+45nmKJlUcQDHkj2EuVA6ynUS794W3&#10;7G1FUpkrn3JrSTnxGuFMpnZKgFOnz/h2bL/T2Wb5zDYvz5ruHv8SVvmfG8qxpf3+h5emjEgC154j&#10;v0mvJayCy42wnWJpubFj+2Mqg8lcKOFu/+Zbb4ZVLRlhW9WkWmNq2ikAlprudGxYs1bGmXdPVUAg&#10;2D32oUceDautC/L6EvTZB0vlHXxWEKp/FufSSkBnR3vi53guFc5NLRG2VSwdP9p4CoCvvvq8ZCDJ&#10;ipIq0JcTw0NDsi1v6KEX3r/lkijDa6DYDvHDD9+5NnkZQAX9Q+ru6Q6rbCgs75WtE66yQPI2gH4H&#10;ACU13gVbk5AsQ65BtiQZKynq8ETMkC5blyd7hjgJycJx/ZS8Rdr15UBOLYnCMUPOoFxA3UJwLfk3&#10;x4QgMhGDy7q6rcu6d/USEBd4Dp7Iv9m6zUHxRl07/apQEUJvCL8ftxJnjBGu9OPsBYA+TOlygwXa&#10;ZG+E8MYJf5dJ9zY3E63ZmrtGTMwxTngryFxrLAJPjPW79JPzGQURovMzuefghbzTAa/1n+K6ddcD&#10;3mWC506IsF4znhdPurkP8ArQc74vOhc+P645yLvWgbn1Ccokc31FLlUW/LU3SgD5tCQeZUJlQQl5&#10;RH7pO8Zg5BN1oAwntCvKAFX+SOyNWaJsW8MpABZmsRa48OVhOdJyY3Z+oaANJnO12M+dEbaVSwnn&#10;S180/vjz97DqZUN3R5e0kcrk+mSDXpVLtUA4dt+nerUr4y8ca7FUC4RtJE31DK43Pc1xLgr7kCTV&#10;+jo2GjDWUOG4WMqkEe26/vN03/33FfTHpmy2Nsq/WiMcR/KUezauBLS3trj+JnyO2Xz1uj8L+lAk&#10;vXiiMbYBDNHVuTwxFmrh7VjYRrIUKinHh2q7M9PBA/udp2MmIzGgigUfLtm/piaanBwNq2wo1Pbu&#10;qRGu8J7XTNaE5CDSu5IbEHZPdpTIeGKoxAfEzZInT7hMWSFQ9jvIDxQFmiSPIVBeuaCfeX1EfwwB&#10;823afsMCHNThx2IUICBtUEZIPraYq2JA3PbZss2f6to+DjKpcyDEWIk0W8HhDYBxoC8YtxBGzqMK&#10;B+4Pb9e3aobW+JugPIkod0PxuZc6OojmV7vdCdirAVsBihVf+2vnEETaE2g9JtZ49Yzg8rysQFzZ&#10;OR8rRlgZMp5b3sBzI4oNc21k7GZO+DxkCeTZzhd/2qUcuDahjPo8IO1QBKgc2LptXv6EssD2EXVb&#10;mcJvez/I3Bg59HWY5O8jnVMoBFCvKJO4vzp3DbYEAAhlq9rkg8HoJ35v2rwxbLJifH3pUkF7hfcP&#10;/xn/FxZdEr755qvc+DLJSLXPry/ZSLXAGxfOufqDF8VyQY7wR/zJxYthdcsCrjuTKv/8qgXCNkon&#10;d13a2lrDKpYFhe1VnmqNybGJgjarSf8P2Hdgb5FnTcLE92EqQ5kaEIVSOHnyZdd2CSsn7kteorDS&#10;EI6lmrQS0NySzJNpsVRLhG0VSy++2FgxACzC/8xqUpo9rmsAS5ZtcNjkyZXZuG5dWPWyYWaSd5Lh&#10;JUUcMD3l3/sWm1eMZ/XCbFhlQ6G2d0+NIDEA2AMAFlZYykFOfIA9EGeQNGvNBEkC+VFyg99MFBEB&#10;n4/Bzd6SXyZaee78pm77Xc4VI4dYMoD8GoHdKyawp73mAUnzygVLDJX4wU0c5FjIvxJ1USio0kSO&#10;8RxqbABOohzg7+pFgGB/IKAgv54ocj0cA0CPsTcB7yawZoHW4mbQNYKVJn44LDRl6PrCaqJJ7Z8s&#10;aWDCiXEH8+DX3KOv+il5VR7kt14Dv5yDy845qz+v+xeFACtJ+LsqUETWdE7lOmFrQcwFriv6ZHYc&#10;sMoJL3thWZUlzCWIvJSzcoLv+G2vhyHz/jsUDcbK7+s3bfjyuG8wDnMfQbGCe0D6AoUAz8kcUSt7&#10;AOwNb9nbjmtXr+kfRjV/NEjFyHF+ffurjLbe0+209Sz3WFeb26YvZ+29cOp8WHRZsHfvvmAsyedK&#10;+mz2qF9uoI2w3VIJee/avCmsatmQa8fOUU4+sjXarmjN6nnX9iIvIGKZTaXpy88/CatYFuS1t0hf&#10;SqVaY3JSFQBV9q9e/WwUpOW54+S5wD23RMp/cU9RtqX28/VMBTtirESEY6gmrQSkSwRWq+RZX+ux&#10;5top/V949ETjLQEA3nr7rYL+2pRkrnkZXS1wi275Z3OSfuT1KbgeE+MjYfXLgvLB/0rLhH8H2bp0&#10;w1AtUdu7p0b4h296JquetChR8cTYkhQQN0OeLGHH+uU8IqPnQK6R19aJNkCKLCn3daMM6jFB4ArO&#10;6zis8qCgTbSL/CBkIGwg7BiL1mPJslh8Lemzwf50HDKusF1tm8thbbjUoUoF/s3rx6cXiKbnaHuT&#10;i6pf6sbmc4Ma5b+vqYlGdPu9yaYmCcrH0fh/6ulzrvkIMOeJPfdPXc+FHJux4VpYZY3k09+Izg9C&#10;jHnza++1rFwLXFfIk51r/e3nFb+heAjlxyhwbDmcx7XH3Ms1tNdRf0POcJ3z5gR9RBk9BxlAO3Ke&#10;40FovzAfVuY4eRnBMdNvqUe9MGQHCG5rlqi5nejJ6khwrfH4Ezv8QzvfcssvuzlX1uVIfb099Nwz&#10;z4Vd8Lj27zXasnlrXqRe1rTn/alokD383ruvtp4Vs7pvehp7CFdInDwpXcbIt2Eb+anwDxixQ4aH&#10;a+saaNsqlWoF17YjaLyWEtdJvmvbaV0qUSu4dgrnv2QqIku1xujoSOX9LJL+n8DjlZdrXvvrr1ll&#10;85fK1m7OxsbHCtoLE57jZ06fDIuvCMgYdO11OLZyyQcJraMnxlLg91cv8myoJNUSaKPc9Xj26cZ8&#10;3wFaWtnTQt97yhLa4om9HGuF/27c0HbSlM6oR4gxfFSSupZ5p4/fbBDmIIWyEP5GGh0ZD6ttKNT2&#10;7qkFbhH9yze9RLc3FkmQHxwDcfOER63jQmygNDDnLGHyRA8ESM8jL0iYWFTRho1BYImfJUyG7Pm6&#10;lcjZekDILAGUPChv+wdXeM2H+pEPCg703+YtGKcdl9bN3+E+7+fVtsF52FqudfHSjFVr6IuWNnqm&#10;JUtHWzro3MAwHch20v0cLKwpQ3tSrXS6s48+Gpyij4am6cvhafp+cor+HF9F3wxP0esd7fRpR7vU&#10;w8oERzLVWwF9k094aGCM5jpibJJX88l4+LvxZLDXWxQJsLCjfk1+3swc4bufW5TDd3P9oBjwdZjv&#10;ntxD8QBFRXC94CEA0u5lHm2gbpy3MoWyZq78dTbt4N6w84L7q0Ce+Lqop4MsreAggOwBcDC8axsG&#10;fb28ljyfWJd6eC934peIHLlGMLvcS1uYvznrLHKZdJYefviBcCg1QRuvy6zmD7jIS9ynn34WVp8Y&#10;165eLagPaTHrJFu/a42wTZc0+rj+rhXyiBl/9y+n+TI0PDwQFl02ZLPpote8VCrmsVBrsBLOtV14&#10;byVNqaaV50K+FOx6/ImKrmu5tH8ZidFHn3xUUL9N4TO8Z6AvrGLFIBxbeF8nSSsBYZ+rTbUE2ij3&#10;n3PyxeNhsYaDlyF7b5dYPhOm5mxzWN2y4vIPvxa0We4ZhHs9vOc5sWHn2+++C5uoCs2IUbFoKnZ/&#10;umO7dj0eVttQqO3dUwvcJPqXoz9yADdxX1cyExIuS4ryvhtiLYRGXeZxzEd5N6TclgW5lGP6nRUL&#10;ecRPP+U73KRRryFo/rcSrLx6bR49lpfHtC8KgVLHjPu5PS8J7vE4h3aUlPr+aR70xZNGuLJrQD5u&#10;k0kqbyvIaXSeaG4z0Yb7iRY2E00oWZ/mLfbWEo2ze7+63jPRn1xHNLuBaGYd0cSC245PiLmSUVEA&#10;gJhq370ywI5Bx42+I48oCqAEwLzbOecxmXMyh6gb7YI4B+XCOcR8eRkyfYScgHRDucN5+LjfajJQ&#10;Cshvcw7tgZz72AfcVz1vZdh7hphr6vOgz/CMMG36eQ7GKPlU/vtVGcAKgCcbVwHA4G3rmpr44V7s&#10;wb28iS21ICDFSFqYoBBIi4LAfd+zd3c4hJqivb21oD/Flz8snnp7e8LqF8XjO7dLWVlzF9YZvBgU&#10;ewmoB8I2i/WvVli7ZrXUX3R+TGyE/278ExZdNrS15mSkkoQX6VSq9sR6aGS4oP1q0v8bevp6/DOL&#10;41z4uZDvOZkL3XCL3YucTp85FTaRGE/ufrygvsUSPztXMtwYMLfF7/HF0kpA2OfKUm5eaoli7YX9&#10;OPr84bBYw+GRBzVgpnoV8nO41P1qE+dpbanPVnZoM5utLjYEdj3gPvOSymrxw3ffF9SdKBnFPP7n&#10;/vnv37D6hkJt755a4CbR39lUzl0aJB4kD8RFjpu920Fa/HdLxEB2lPhijTUIkNQDEq+kB6TJlzP1&#10;esKlxz2BRB8RuM4QNRBur4AwfeLk94wHscM5k89biM3afxkbCJ+mUGGAfsradlOnn1OUQ34zJpBp&#10;WS+vYxOrMAfs47yINzBNNDHnjjHZ5yUckwjgOO7c/AfniAZ0twL51PpY2QNrPOYAgQ39GHQ7RN93&#10;kHftr98K0B4LZEeWh5hribn21137AFIMOcEcWYKMuZLxmWuF/sqn1uVjVui8eg8E0z+cK1Uvrgny&#10;SBk95+MXmLL+unL9hvSjLj9ujAf5g/kVWdK5YK8F8QDYH961DYeCh3dVqdRLwfKl1y68Gna9LpiY&#10;zEVQL/uiwNvjhMc4KVkASRibGKOff7ocNpOHIy88b+rQuS1jCUBC4MJsS+0t/0DYh2Kplgjb8nNh&#10;XFVrid7evoK2K021xU3fTsq7RleaXLn/R3BMj3A+3NZd4RxpKnmfpijNgbMyadkS65mD++mrr74I&#10;m/P4+cfvafeTT1JHe5srb6yUTilqFZEclbtQMbnSgbGF41o0qTfQSpkDcUeXPlc51qYmaklnw2qX&#10;FQXtFiTX9/feeScs2nBAn7PN4RjKp77e3rCqmqEVywBE+Vj4DPKpyPPGGljwnMo2Z+m5Z5IZpJ59&#10;+hlK53lFVCiX7OGZzlBaFRjsjdDoaPwehrhFdIU9AIRYWlJjrJshMQJ5B1EUEmMs7D4PCI4lWMY6&#10;6y2sJh9IE9r2xMsQSRAqa1XHpyej2hbc2UHQ0A/fT/7OZFbrgus9+iD1KSm3c2L7C+Js6+bfCKJn&#10;x4gxwdUbffafINbYalDbhwIAa82Z5Mr86bZ7fm40hgDvOiAKAw0+CIIpeUBQQ8u9jtGPy14PeAjg&#10;uuO4jtHKCBQiMhe6FEDGZD690iSYG3td0A5kS47jGgTyYmXX/1ZFgMyJtilzh75BdrVekHIpg/o4&#10;j1GM2DHjO/qNfLgWdp7y+mrvDVMPrgG3OcAyMkuUbiPam+yBe7tRrVW7qlTkD2uxczeu3gi7XFfc&#10;d/+2gn4ymSq9/V5uPbq1DhaQhlSKmrMtNNDfT20tSd3syqfW5vpYKRhr1q6ldFMpKwV7fLj56ejq&#10;oN9//TUsviwobNcltL158/qwyLKipQoPgFAOMuk0Pf/8M2HVS8bOx3cVtF1tyqZqSzAaGe1tHX4e&#10;oEQJl3KE1zRMLp5AiRfpos+9wrzldtoI00rHF198Zp6jpZ6zi6UULcxOhVU3DK789RdlOeBkXpyJ&#10;alOa5ufmwyaWhA/e+4Cam+3zvVAm85JRMH7+aW12nVke5JSinJLO/boNtYuyXwz3P/BAro/mnaKq&#10;VOTZ09nZSR0dHaIcEOWkHl/sWVZaDvidiM+58xzEmb3zPvrkg3BoDYeV98S8xR4ATUq81IIMSyUT&#10;EuzxLgRGI8bnkTYQShAdkCMlRbDq+qCAcPEPyJcnU0FCP0CghLgpocJ36YNd0w1yZ70aTPJjQDtQ&#10;XqjCQHYo4KQBDIVAmnY8QdY2pb6AJEqftT+I/u8JdzB/OA5SLvk1D+8gACIvuwqwtZ+j98/rtoJ6&#10;XpQNfJ7Pzbq8ILEI1CeKDu0n5+fy/nopUZa+q+eCEHYzVsybvR5+PlEH5pg/EaQR8mOUP5YQy1yg&#10;vyb566bzaY/Bld+3aebef7fKAvtpFE9e4aHXyMuQuX4YL+rAfGCcvt8qG/a3nxv97YMmYkxmbDgn&#10;7fG9NkuU6SDavXxrP2uNlmZDQIv8WSw1FfypFGmD89h87MrWKPjplx8L+pv/h1zuJVX/EBOuNUyS&#10;CuazqYkefOi+sNs1wdRU/rZyxayPpdJPl8t7P1SK8ZHRgjY44aWuVrhry1ZtK+fdUZjKWIq9kiK/&#10;bHtLC/300w9hcxWhZ6A318Yyyhwnfk5c/PijsMk7HtPjOU+g8qmULBSmDHvsiLXMkPuUW27QrMEr&#10;k6X8vCsNl77+inZu30kdbe0FY3PzknAuysh6/0Av/fX7lbDp24LXXn+9oH/lUrjDRHiek1UO9fZV&#10;vtzM4tAzz5q2C9sqliRfAUFN04ljjRkXYPX8TF6w2CTpwIF9YTU1x/XrvGtTfj/8FsxlUsF10/et&#10;bHOhN0GefBW9hxaZJ3lmFeZpa2mm/25cDYfUkFh5T83/2AOgSa3ESpwt2bPkCd+RPJExhMqnIoQM&#10;9QjBNsRcvkMpYAi6kC6jOAAJY+uo7xfaMwoF1Aurvu+DLWf6JWNAX+1YEIwtyOMt/ko+7ZxJsvnV&#10;om/bQv3IK/Ou8whvg7y2UI9dtz9DNKlKACH7TP51K0fON67KGlEOMFnmPLrtH/omfde+cB1iqS/S&#10;RzsffjeAgCBLnZhf/m2vG+ZVf0MpZJOfI/xGOdOPvN/oOxQv2obICMaAvui1ypMzlNH6fJ8wFjMG&#10;O0/SD9NGwbVFH4LxII9djsAKJp/PyoHeI6zMybYTPbVyFACMrZs2+Ie3I+OFD/VF/wyQ/MuA/lkF&#10;kfwXS5s31VfbnhR9/f0lxrl44pe00A07tOrhjzvvD9y0wcc5uJ/bqix3/vdffg67uuwYGh3K66v0&#10;v4Lx2/6efvmlsPqqIf0o4d6+3BifzEVfX2z3A5sKXshsMi9PNt+HH74bNl8Wo2atfxZ1Fn2hK5WK&#10;zyFSa3uOoLEb+sEyu3vciTh9+nTBnCyeCue06HO1pDdRiVSEBPT1LI341RPHjx4xz7XcfGQyzorI&#10;sTHC8SVKwfOI79Fsc7P7rffC66++HnanLjh3/mzevZ5lJU81z88iiS24/v/F1PnBe5U9Q8J6K03h&#10;c07+rxrUe0j6mHT+U0108uSLYRV1w7MH87f8rHjniBL5xZMRx/GOVlBnkeeVfVcJnkXNLc10/dq1&#10;cAgNjeV/U6g1bhBdaWYFANzg1YUchBQkR8gJn2MXdBAYEG5DtrxbNcg31qWD2ILkoy1bFkQT9aAN&#10;42Hg3beVbBVYbHEMwQLRVyXBKGc/fbvwWFASZ8eIfuWRPlsXlg+Y+nzd6J/WKeXRH5OXP7kOT9h1&#10;Hpic83m4sos3gFr5sR6dib1cFx7zuPZVFQVSFvVqPsy5J++Yf3gBKNG310T6bsrgOuFaeTlB3Rhn&#10;cH383NlriTpVqWLbsHOMTzlv+ov2/Vyaun0bNul4vTLKtmGvn+mzvZa2L3I+8ABB/ZgH6S+US0E/&#10;OPnlIFAA6P3S0km0Z2UpABgfvP8OpdM5t7/wD33ZUsGfjKZ0E1365suwWw2Fd99+jzK6vi2TzhR9&#10;oS9K5IPzIfmXFM5LEc26TVOTk2H3lh0vHz+e5+FgLf6ZbG48Yd/yUjiupiYaGBgMm6oKqWCdNtwZ&#10;N29avr2H169bn9eGU5Dhd/lrtFhKa+wGTs1B4KeDCaxOp0+eKqgzK/Pgvi96bZIkr1DIHyvX/f+G&#10;NmOpTj63S5ORxdJzzz4bdrMhcej5F1yfmeSzvGdalPAzgXUERO4t9YQoVLI5BQErHvn5yUECE1+D&#10;QKlQT+T64D4T9zlhEmVCcAz/LxxMLgk4L/+Xcblm7M6j/ZVnCT8Dksy3edbDyr5py6awuduOP//6&#10;3Y+5YAxF0uHDL4RV1B3T09M6/67PEuuG/z8qUvQuZ0r5tjdu2BB2d8Wgvk+D5cCtm/RXNuOizHuX&#10;dxMADmTXE1cQHyU9IH9CZqw7drCcwCoGUAfIeh7RNiTSrpWW73CPRx5jQQWBE2WBVULY44ZweSsw&#10;rPl6HG2DoMl3Q+KkrqC/6B/yWhKIeUEeEGvMpRw3VmzELLBEUZZMoAzW4huyiPyeAINAq2dAXt5w&#10;/Li2qpCxfc9TENi2ihFZJCg1cM3Qhpk/31c+r3XlXW8t75UPqpAR2UGdJq/UBdk1CoBiSc5rQjv2&#10;ulrvBF+PHauZe4xL5D5UUqANk89eK1EWBZ4jtg2ukz0AWtuJnlgZMQCKYXJ6qsjD3iRojv3vInkW&#10;SaF78taNm8NuNDR27dxZMCYZV94LRbKXC3EDBmEz29k5MguCqHWJ5ShNV6/Vx71O+qdtc3AfJv1Z&#10;CVyl/TEvfHkv7OZll1/YeU1gUyYrW+e56N7LE6zw4NMHCuaT03JCxpbNiHXDzYcjH6U8IERJotdR&#10;tr3Ua8tbWrLcy28NHJnNpMViL+d4btIpiTjN+deuWXxdb1sHb+nJ/ctKkLlUNitri0U5xcSK68yk&#10;ZN453oCQJ1bcaN85n7MAOU8K97LvUirjrLIsh1y2ubmFMs0ZymRYcZGT7f83XPqc16jz2AOFiPHM&#10;KUaUSgYQLLO/Ol/DovFGUmlqaa3t1mTLDdwvLENsmc+yPOqe7P7/oMxc5I8/mCeQVHPee1whdoNu&#10;Kcvfu/s6w+7VBC26jt5ZSrUf5rkoSgy5V7nf7l6DRxPyecs+p4y7p/l55O7XDLW0NFNLWwtlWjKU&#10;bePjGfHSQWDYJMC8NWey8ixJc/38jJP7np9bKXfvp/lZ4p4Zrv8Z9wzLZijTnKVsS7Nb3qJ95+17&#10;+T+sEbFmZi5PhvKSuQb8+fLLJ8Pitw0P3J+LD2ATy4PfQamEV5wdk/+NOBThO4j8x7n/J8mbd8+l&#10;aWZmiv77t7Ej/CdBsjukkfDPv/RHKkU0vuCCyVkC4sm8JUsB8bGWUxA5S2Q8UTbkDwTaEiIQRBA7&#10;tC3lDYlH/bD8czkoIaBcgNIBx6QdQybzyJZpQ37D8m6JXjD2vO9mlwM7bqnXzJslg0K01RU/TKgX&#10;HgB+bmCZ198IrId59SSfy8Dbwiw/4OM+FoCZX8yJtIn20W+bgjGjXRyX64Cxmn4VK++VIOHyCCtL&#10;pj923qW8VRRgHChj2w3K+WOmHfSblUl+7u0YSrVlzxVTIul45LsZhyRbj1GYoF65luqx0dpB9NTK&#10;sMqUQ2tbfpAz/LGHL77uT6XwWPiSxi8P/rieGxoeDptdUTh7+lzBeHOWE/cyx0TKRe8uMj+pVEF8&#10;ACGYTBaUUMDlj+v78stvwi7UFLm+Ful/Xipy/RdJy4W9e/fSQG8ftWbTNDE5QR999F6YZUmA5THs&#10;f37KP59qqtKN2cjPxo2LL4VZvX6dKwdCHtxzy5XKjf//FT/+8CMNDg26+eG5MPcxE6hKFKNyzfES&#10;bl7EmzKFeTn9UodlP8uNgYH+BM+RYF6YlLa2UHdvD/X391N/fy/19vbS4EA/dXW0U3NzM7W1tZot&#10;A5OlsZGhsHs1Q9h2vVMSfPjR+wXlSqXFAud513KTGhVtbU6BWvy5CZlK0Ruv3Z6lI+Xw8cef0Oho&#10;Lg5OwTsY3PMLxqaeNpz0+eIUUs64UO5e2rhx04pZ258UjSudpfDPTfork3UeAEJkjAu2JYlMXMQr&#10;wBwT0oNAbwF58kTMkKC8Y1qXJ1vmE8TMEy2TD8RKiLcqIPLKGjd/fxwKBD3v+wqypqQMREz6plZn&#10;6Qf6YMklFAb4bevE3HEdZitAnwfjC8rZ8j5YHLcDwowYAUZZAbLvP029lihb4umJt1nPL8fNnKBt&#10;PyfFrhP6GNThx2r6hWsn9VnCjLnXT7QjSxv0+qKv8t20h3mU85gT9F/rEw8T41Xhr6HxXvFLMUz/&#10;vVyhPZ0LBLP0x5GM0gm/i81NqKTySgTTd772vI0jx2xoayN6avkje98O3KRbNMIvbvgjMeTdaYmd&#10;9cWR1jRl2VKgFg0X4ColGmT3QpD7Y9ly97awqRWPHY8+XPgnHCSvoRfLXjlimXtRHhzoo2vX/g6b&#10;qwvY0+Duu7aJ++HWzZvo4Qfvp6d2P0HPPfccHT9xjE6fPEGvv3aB3nnnLXrn7TckvffeW/Tee2/T&#10;ex+8Q2fOnaTDRw/ToUMH6YldO+nhhx+hXTsfp+efPxQ21bDYsGEjbXvgPnryySfoqd176cC+fbR3&#10;zz567tDTdPiF5+j8mVP0ycVP6MuvvqQff7hMf/7xh3jpXb9xjf775yr9/tuv9N13l+j9jz6gs+fO&#10;03PPH6InHt9F9z/8AN177z20ZctGWliYp7HRMZqbmaEHtt1LC2sWiG79F3alKE6cOEGrVy/Qgw89&#10;RJs3bRIL0QMPPkDb7r+Xdux8jJ5/4Xk68eIxev7wC3TkyBE68eKLdPT4MbkuRw4fo9NnT9HpMyfp&#10;xInjdOzYEXr66QP09IEDtP/p/bR//z7au3cP7dq1g3bu3EGPPfwoPfrwQ/T4E0/Sg48+QI8/sTPs&#10;zv8lPv38Exodz8WIyN3v4X1dJIkLfLHj+URqdrb2S35qjdZMhro6O2h4ZJhWL8zRxo0b6ODBA3T2&#10;7Bn64KMP6IcffwyLVIVff/2Z3nvvXTrw9AF6+IGH6K6tW2nd+jV099330Pz8XJi95nj2hedpx46d&#10;9MjDj9Jj2x+mnbsepx07d9COx7bT40/soiee3EW7n9pN+/bto4MHn6anDxykg4eeo4MHn6FnnnuG&#10;njt0iA499wy9eOI4HT96lF56+QS9/PJLdOzIMXru0LN0+Pln6ZlDh+jEsSN07uxpevu1N+jdd96k&#10;r7/5POxKSdz45wY99tAjtGXLZrrrnnvo7nvuovvuvZcee+QRevDBB+jBBx+khx58iB68/z7atm0b&#10;3X/f/XTPPdto52OP0s7t2+mRRx+iRx5+kLY/tp22P7qdDjy9j3Y9vlOekY2MZ54+UEB6QyXHSsAL&#10;LxymTvUIS5K8EsAfK3wX2bR+PV38oPEj+S8FK+PqWly7Tn+kmojG5x0JAcEBGQQZyiM8hlxjDbUl&#10;ZD6fIXqwkgvpwVp7LmOJkMkDUoT8OObbQ71YrmDX/huSmTceTohJEI7HEl+TJJ8mT1BtHu0/FBpS&#10;FxNV45IubZj6fPv2uxljXjvaRxBD20c/T7D4ax3SplEOCEnmT1WO+Hb0GkH54cmvIep5fdNyPq/5&#10;7pUeOI45xZxon618SDnkN9/tfPk29LifG8Ss0P5i/qW/uCZ2nJzPKhDMePi89yjRunx9Nq+26+ck&#10;HBMUCvbaBG1h3GiLP330f/YKUaWHKNbmiFraiPasfA+AEBc//pAGBnrzXBTdH0XaKQHMnyif8xZ/&#10;TqkUbdy0if74/bew2jsSv/72O71w+AiNDY+Iq274x8qpWAR9nrex4UHavfupsMqIiIgVgvOvXqBd&#10;jz9OE1PT1NaqFurQEmd+W6LPLthMkrdt20Rnzp0Nq46IiKgBXnv1Fepob6eWTNYvV8mms/T47pWp&#10;5Pzzzz/opVMnRKF7z7Z7aXh4mDq7uqm7p5N6u7upt6+PJibGaGHNPN1///10YP8Bevfd5fWeWwlY&#10;eQqAG//RL6k00bgGlbNEEETfkjRrGRUiY4mSIV8+v5ImrNEGQbNEyJMekCy0ERzDcSgPLLkC4fT1&#10;GxJqiZd8gjiCiNl6AnKWR0p1LHJMlSKcD54RIJd2/L59zBO8LLSNvHpNPh/HQD0IhFQG4/D1mtgI&#10;fNx7DxQhsChnFTJ+fPypfUNQOsmD88bLwHoX+NgBdjwYXxHynjenRvmCMv68uaaYL3tNcK28ogLt&#10;mHHadhBE0cuulQNVDmA+8uowfeRk5w7XX8YI7xO23sNTw3i7oC7IDdpEu3nbAPJv3gZw5e0CUA3+&#10;vnqVzpw+SY89+hDNz8zQ6tVr6KGHHqS9e3bTkSPP0yeffhIWiYiIiIiIiIiIiLjtWHkKAI4BwPtk&#10;swfAaLAtmSXTIDzeuhkQZ0/ylBx6Eo9jhlz5NkxZEDIEBUQfEMmfy/iI/5yQV9vDMRBYWR6gx2zb&#10;nswZ8ueP47sZC0gePApA0Hy9pq/Y897XhaRl/ByZ33BPt+34eVUrvm8fBBHB/Ux/+TuvGff9B4lF&#10;/9i6jO/ok9kSEGW80kTzoY68AIGmDi8TZv5AlGWOzbg98UbfTP1+bmC9R59sHzAutAWPBkPQfV2Y&#10;X3Pej89cH8hQKNM+xoImtO3L69j8PJi5sfOBvvi+Q17t+LSvUADIVo7sATBP1NxOtGflBgGMiIiI&#10;iIiIiIiIuJOx8hQAV2/QFVEAzCkxUUu9JyhKTmA5FYJjCKAlR54AGYIFhQGImt92jc9zW0ZZIGvc&#10;UQbKCBBvTlgPbusNlA2+XRAzLe8t6iZf2U9D7kDchIwbRQDILYinHDN988f1mP8OYmi/m/mTOcF3&#10;s1ZdyCOOm3LYsQHt83fvERBY56U8ro+ZTz8uWNMxb1qvtA1iizpx3aDEwBygLdMfP35cB9PnATMm&#10;HMNyBat4sUoGT/7tvJmEdoVYG7KeJ4+mPd9vbQfjlvymr6hbEhQc6Afa0Ta8EsrMRZ7iiRMUCkaW&#10;5LqyrM26JQBPRQVARERERERERERERCNi5SkArt2gPzNGATBgSZ0h/yAxQk6U6IgrdBAFnwl3uN7f&#10;kikhS4aIyRp+Q8I8QTTkiPOyd4JvAyTOtI2+gDyDLEsbIGtKtHw9IGggm2ZsIHI+P0ivWTOPvngy&#10;aomdaccmse4GFmZP6o0yQSz8WrcllnINDPn1+YP5k/lGP8wYZGyG7KNtm1eUJZgr1GnayqszaNvP&#10;h2kTY/RzCpJryHheveYaIr6Dn0NzjSEHtj9Yo+/7hOOoE0Qc5e18mTF4Wcc40F/IDNrWufHX3SoP&#10;jALAe1AY+cZ8oD7x4FhFNIY+riLK8hKAqACIiIiIiIiIiIiIaESsPAXAdaIb6RTRxIwSHmOlFKIS&#10;kChYKT0JCq3yhhCBlHuiBCIFcmfySjlL7kDE0RbIpSFfaFsUAShniBjIna9P6xflhvV0wDhBTKFA&#10;0LHb8cpvSzz1E0qBPNKIVOyY9hFEE/VJuyD/2gfMuSXg/F2CAmJP+SJ982VN23zOjs32R/pvyT7m&#10;T/N6xYEpK/UYGZDjRnmEdux8oT+QF7k+ug1fQR+0nFjxTd/teDGXUrcpY2XTjwN5MTbIEMogv1Gy&#10;+GNhPtNH3x/IuZ6Xc2a5hp1X3y76rfKAwJYck0M8AO78GAARERERERERERERKxErTwHwzy36m3cB&#10;mOQYAIbwWfIdkmsmOWJVB5EDKQLBARkypMkqFUBS8dt/GmKG5AltifyW5OeRL6SA5IJ0SQrOoT30&#10;3RJnnONynoza8ZrfILV8zHpH2D74/GgDhNl89/PICV4KNq8e999NXzjZ8eW1hXymbc4r3glGoQDi&#10;L3XZvoPgm3p8v5XE5rWBOizxDhQKkA+MG31HXwrmBoocXEuQapSHTGhe30ejYLJjk+ttl6AE94Id&#10;j/TFlPd9MHPt5wx16Sfkz8qhlXmMk/OyJ0DznbkLQERERERERERERMSdgJWnAPiX6O9Uimh6PiCZ&#10;sMBbAqfExK85N0nOIR/KoDzIlCVVpj4QYibLIWH2pMr2y9bFsQKgJDDKAOTz/UC73B4UB+Yc6gYJ&#10;RpvyHW7/Gm2fLbOesGobvg5TzvfdEDz0zRPV4Jwlhn7MKKd9wfXwxNj8lnM6Dn/9rKeB9suTdxs8&#10;0LRn51IUGoaAoy/oH8aJfvtAjnDH1zmQetAX7Z9vF30N6sM5lPH9swEATX54nYQEG9/z2tA27VzI&#10;tQqCYVqCLmVRB/pvljmgHl8e3hzq4SDn0a6WhRIHx2QcE07OOAjg7rgEICIiIiIiIiIiIqIRsfIU&#10;ANfI7QIwrTEAPLFW4uRJuZIqEHQQLJAk/i7kJSDoPoHwWMIHyyjyBG2HigMhciDu5rt8GsszCLgn&#10;jGhTE/rq67T9tIRd65fo/rZeMwYQPAm6FyhQMEeoD6TTtmXJIOqXtqx1G+2DXAaEWMqZ+jDPaNfP&#10;O9ow4/BElD9VsYFrInVCOWDG7bcIRDLE3vbVKlr82DEXGAvy83HMn1EK2fEjfkJeOdMXUXpgDrRd&#10;9CEs55UCwfIR2y+5fqEcYQwg7aocKZhnM1+y1MXMieRBX4xscF08BlawcSyO0RmibAfR7rgEICIi&#10;IiIiIiIiIqIRsXIVAKvmlEBZizpIigb2EzIUEGZP+EFqLNk1deRZ9g0BAmELibiQLkPMfJ0g/EF5&#10;kCyQdpQBiZNjhuzaOtkC7omkJdNIcFU3pBHkjs/J0gl1SbfE3M+j6TPItyfWGLchj3m/lbxKvcZS&#10;z3n82Eyd8glSqvmxvRx+2z4WjBnziPoxFsyrIbeYM/RX+mmJsPaDj/k+2OtWJKaA7Y/sGIGxaJt+&#10;btAv01f0QeYGeSArRWQGffSKB64fO1PYcdm+mbZ9fzBuThgTEudH8EXtj59T2z+WIy4/4/L2swKA&#10;PQBYARA9ACIiIiIiIiIiIiIaEStPAfD3LbrKuwDM8BIAWGyVpAjBMe7qlnB5UgViC5JmyJb8Rh7z&#10;3bbBybuMaz5PisJkthG0ffHk3xAq9B0kTsidIWuok/OD/MpYzXk/biZ1lojzMgDMhwYTRAR3TxK1&#10;DNrz82F+++P4bd3jYWFWUsnf/Xp4RNnXPuCY9Ff74Yko2jRu5tJvKCV0G0FpU+vxfUJZO3emXeTx&#10;ec13fMo82zzmeqF9OQ6ir/Vi/lEn2vfnbR/MMciJz6Nj9vMFgm/a4U8vp3pMZEevoVdemfm2Ch17&#10;DsfkeDGFDeTf9pt/8zVVJRL3VYIAcgyAjhgEMCIiIiIiIiIiIqJBsfIUAFdv0dVsE9EsKwDU+u9J&#10;DUiQJa2WPIFgFSFknmCb7/63JUFaR7iXfUEyhB5Ez7tuG2WCEEzTVthnEDK4sftzShJBOEGabYR9&#10;Ifkox8eMJwDcz7EMwJO9YLxyDmTU9MfPr7Yp5/R6YI4kj7Yt/UKQPN7BAXVov6Qu04ZXGsBLIWhf&#10;6sG1tu3p/Nn6haiaulBG8iipl/p03TvaljnRvLge8gnyrXVBlgqIsubFOHDdMB5ck7wyWq+vE/IT&#10;9sHMB64Z5t2Xs9fJ9FXmA8fN/OG4bcv2y18De1yvA8v2+AxRC28DGBUAEREREREREREREY2IlacA&#10;+PMfut7EHgBzLuiYJWKWMOW5ayuB8aQ/JF3GQs3lhdwbMuVJFoiRIVtSTuvDsgPkA1HjtoX8M0E2&#10;OxJ4kmXa8yTP9tvk8/XCch701W+1x8TcWNHF7V/nRKz1YXlDBn0y51GXJNNn+R4QazmubaAeO5fo&#10;X54HQtCmL2PKYW79PIAsWxnA+aBuzKElxNJXcy193zmBDMPCHVwDzKWvx9SLvgk5Rp+MbMo8YxtL&#10;DeDn67BzZcrgu/cGwBgxDyY/liLIWKw8I4/+DoNjepLPyfYDMqvt5s0TriMrAKaJWjqJntwf3rUR&#10;EREREREREREREQ2AlacAuHKV/mUPgOnVGsjOkDqfQLxAlAxpAqHxRAbEhpO6W/N3WOs9QQxIFgiT&#10;tG9JmTmOxJbl4XGtlwkf3LqNJRb1hkoGEEixVGvdsq0frPTses2ffJy/qxJACDtHZuffE0q4eb32&#10;FNHYDNHYrJbFWm4l7BNqBZfjXA6KAVUoiDJB62eXbxBA/g6vAiH4OrdConWOZB418RiEQM5q3UyI&#10;tS+c/M4F5jrJfvM6Vswff2JuMF+evCvRhveBzBGPj/Nzn2eIBuEBYT45D+ZcjuH6WBIdWMQ5n1xb&#10;/Q3lApQJkk+D5rGcyVxCzowcDWjdQrpB8FWGhcxDXkyd0qaVbdSBebdl0C8l+P7eQJ91LH5cVl5N&#10;PagX8slBAPmasQJgz4Hwro2IiIiIiIiIiIiIaACsPAXAn1foRoqDAC4ouQLJMQTTkh8fad0QGBBn&#10;ITOGxHniCKJqzqNOT4xAqEBEDXEDSZJjpk9cBmRN2lGCK8e1T2JpRVkQaEPumBRaQsnnmOT7oGy6&#10;H7soBZiYjTiSOTJm5okJ3VhOkcBtSDR3VhiYfkh093GigbHc2HjOxyaIJjSYIBQC4o2h/eT+iEKA&#10;x2b6jrH4camygpURUq/GJpDy8CrgvmpQR+uRAIUFrhHqxDnvCTFFNBGW5fpnVcmhCgKs8xfPieA6&#10;QQEg57lOJcRQEMAbwJN5o9gRRYcGyOPvUEDwPMv8aB3wCsH1R6BGjM3LsM4pjkEWvJzhOH7zZyhn&#10;RhblGqgFX9qw8qefMk6QftwPUKoYRQL/znYSPbUvvGsjIiIiIiIiIiIiIhoAK08B8NvfdCOTJlqF&#10;IIBMRtS13hJnkBR/HKQeJNCQNE+iQJ40wBlIl+Qx9VoC5UmX9kHOW7JlSJUcA4FCn029ofIB/ZY+&#10;cR4mnhrET6yySmpRr1jklWD2DBINjhN1jxD1DRN1DxL19BJ19hG1DRJ1dBN1dBG1dxG18WcnUUe/&#10;S+19RF2cd4CoZ4hocIiof4RoaIxoYMIpCmT+WGEAjwAei84brP9M5EGO/dwjwjzmfzynyAEhH9dx&#10;8ZpymRO1lg/x7xnnycB1cV5RbvB5xCLQ81ACcP/YNV3q5s8Zosl5orF5ookFool51ydRAui1l2th&#10;lDTov1j4VakgedijQgkwLOpybcxYJzA/nIeVDZq4H6Os+OB5M54DaBsyBou/Pe9l2pB26YOVLyNz&#10;ct6MQ5QagXzjHOpFgleATSJzpj7+lOswTZRhD4C4BCAiIiIiIiIiIiKiEbHyFAA//UVXeRvAqdl8&#10;4g9CkhdQz5IXQ6bteZBRIU2GeHkyVyy/JUCaQNbZag7SBqIEMiZ1I1lyqZZlOQ7yCKKv+cRCjSB1&#10;7CrOlnn+ra79XEas8rNEk2sdYWdy3zlE1MWEf4iovd8pBpjYd/UTdQ8Rdfbr9x6izh73vZPzDxB1&#10;9BBl24kyzUSpLFFTmqipmai5lahzWF3ZlXRzv0CMsb5fyLqOAUsJPFE1RJcTKxCYqDPpn+DEMR7m&#10;iMZnnUKAP6eYsPOxOaLJOUfemcxPzrrjSHye8zPBZ0u/EH0tI8sfkPjYaqJxroPzsPJhlmhaFQNT&#10;eo7r4DqlP3wM9a/R76xU4Lq0HCfOK/3hY9wPPj5LNKr1iTJiTtfh63X1MgSZCuULxyDLhqh7+Tfy&#10;CwUX6vUybc9ZZQDq1vJoG3WhDCe5diYuhCiFpomyXURP7Qnv2oiIiIiIiIiIiIiIBsDKUwD8foWu&#10;cwwAJoOyrl5JPYi/J+yGXOdZMZVkWzKTR/YNsUI92DqPk1iJlfSINRvtGIIGK6woAEDAbH2mn2IZ&#10;Vmu677Ppu5AvJtJGcQCyxYSZCfDIOFFHL1GKiXozUc8I0dYHiA6+QPThO0TX/g5nsTLcuEH06y9E&#10;n35C9PIZoh1Punb7R4ky7W7dd0cf0dBwbn5kjb2x/ouVHl4K1gNAlQVyHSec90FTCxEHemzK6Ccr&#10;HlIm8TEk/A6PlzrGiowUUTpL1NapSwNUUcGeEi3dmgdt86dtN6yT+5YmSnE+Tvpb8uG37U+zS5k2&#10;ou4Boj4odXQZAtztIaee3IPEg7TzJzxAECvAyj/mVJOcx/Uw8pXnMYCyqixAn6CU8ufRB6MME1le&#10;RZTpiB4AEREREREREREREQ2KFagA4CUATY6Agkxj/XYeqQGxMRZRa9UEkckjPyBabHG35N2QKE55&#10;Fn6QMbSnx6Qes00h6oH1G5ZaKCfsd6skwBhkTb6WE3f7KaIBJuAdRC1dRKtmiLZuJTr+ItH334Wz&#10;tvz47wbR668SHTzkrOBd7DHQ5zwDhsZ1LT88A3QNPIiukH8QWs7H3hzTRF3DRKvWED1zhOjYCaLj&#10;x1z9hzg9T3TwOaJnDhE99wLRc4fd8WePED1/lOhZ/n2c6NmjRM8dc+f5+AtHiI4eIzrM6QTR4ReJ&#10;TpwkOnuBaONmR8Bl7iedR8TcBqLDJ4nOvEJ06Iir6/njRC9wOubS4eNER7iuF4ief4Ho6HHXhpw7&#10;QfT8MaIjnIf7cMS1feQY0dETrp6XTrnzd99H1MtLKni+1MuDFUGs4JFgiJAZIxdWzn28CKMgsIS+&#10;2KdPRZQAWK4hshcQ/jyFmU1QDvAYptwSgN1xG8CIiIiIiIiIiIiIRsTKUwD8/CddZQUAu2uL1VzJ&#10;i1jllbjAFd0TfpAUKANAfCyZB/FBft3bHL9h6Rcyxt+NdRt1eCUD2uNjKGfIFIgbLLz+vB5DWyB/&#10;Yuk1weR6R52rdXsP0YbNRO++H85S/fH330T7nyWaniNq6yHqZkWAzoF3/8enkkVZ069BAJlAshLh&#10;6Kmw5trhzXfdUon+KaLpeaKecaKTZ8JctcOFN9zyhn6Og4BdCMz1h+LHyw3kwnx6mdF8ULJ42bcy&#10;j+8oh3ZwHnWoXOI4lFei0ArK+Pz6yQqAJ/eGI42IiIiIiIiIiIiIaACsPAXA5d/pWgt7APDaa5B2&#10;JiWqDPAWUUugA1IuhElJiyU/8hvEHXUbYmWPS93F8sNiC3Jv2vfWfqO48GVB2ED4QZaDnQza2EW9&#10;xa1dv/BeODu3H7/9SXTPQ0TpTqKWDiWtiILP40IAQXVR7+dzs24buY5BorffDWusHV5/xykAptYR&#10;TW8k6h0jevftMFft8NFHbi76eJcFKKg0iQeKUSJ5mdJjXhEFWbeyaQJcWrmUeAN63tdt5c7Ic155&#10;o2DwcqpJYkCoYoC/89KGp6ICICIiIiIiIiIiIqIRsfIUAL/+Rf+lUxoDwFgxLdEBKcoj5lZBgBgA&#10;Zj068uVZP+1x1GeImZB9WGYtGVMCxvWCSIF8YccBX8700RIrIYLcZw5Kx8Hihl3wva5uotPnw1lp&#10;PHz9A9Hserc8gZcqSAT8caLxMbctH1u+WdHRN6rbDE4QdfYSvfpGWFPt8NqrusvBmFuuwDskvF5H&#10;BcCFC04B0TuiOyYEZN7KEsi/VwwZMg5y7sl8EDQSMo884jljyvtz5v6BbBd4E+h53wctI/lniLId&#10;RLufDUcaEREREREREREREdEAWHkKgD//pn84oBpHWEfgPE/GA+ukJ+3Fjikp4mPiwq8Bz8TtH8oC&#10;ds22JD0gQlAEeMUC58GWbqGF1ZA0/sR6fq8gYIu4KhFEKcH16BZ5PcNEbR3OTf3Sl+GMNDYe302U&#10;5uUK3S5YoSwHUA8HjojPY+/jHQ3GiVr6iM6cC2uoHU6fJeoZc/2ZWO3af+X1MFftcPacU36wEkB2&#10;gWBZ0LgRXs4sCbdE3SinJE9wzCoKfL7g/sDSDC/HQd3cvnifmHuFk1w7/q7XEX3j7Q2zMQZARERE&#10;RERERERERKNi5SkAfr1Kf/M2gKIAYOJhCRMs+0pO8og5jlsig3X8ID4gQkrELTESUsXHsSc9klpT&#10;+VzeFoQoF7Sf9wlipX0S4g/Cp+f6x4hS7c5ifuVKOBsrAweecfEKWgdzpJYD3PEuAXy9+jnwHS9v&#10;6HOkuF44c96t+2dPBN6Sr5U9EF4Lc9UOrOzgAIB8jWUnAp0HXHuRHXy3sqVz6ANV4j6AXKtceiJv&#10;3P9FvkI5DRRb8h1bbAYyy+etnLOsSvwCXdbByz72RgVARERERERERERERCNiBSoA/qRrKY4BMGsI&#10;tlrjRQEASzqIEfKADIF4g/ioxV3IPY4z8QHR1zpkeztLmiwJskQKbVs3abMkwJZDYjKMvdi9dZWJ&#10;8RhR26CLd3Djr3AmVhY4en9bL1H/cC7yP7bf46j3HAOglT0AzoYlawdWAHSPu2s7tuA8AM7X0QPg&#10;1AXn+cBeAKEMiuyoLIOEQybh6SIKI5B7Q9xRBvLl5VBltEA2LdGHDKMOoxzw3jBaHu1zbAeeQ/6M&#10;CoCIiIiIiIiIiIiIhsXKUwD89jddZQUAbz0Hy6iQSBAo7KduSA+UA5YE4bcl72LxtNZQfAZWWM4D&#10;12dYQ/k31vRbC6tvTy20vk79Llv6cX3jRMOjOQswrwnvGnSf310KZ2Fl4oFH3Dp7Vmzw3LDLuFew&#10;TBK1DxCdr2MU/tPniDqZgE86eWrtIbrwSpirdjh71sVH4F0dfOwJXiYBRRa25TNKpTyZ0p0qcA4y&#10;ZRUCfrvFQO69POIYlGjIp+WE5EM5pW352BW2rCrSmtuJ9kQFQEREREREREREREQjYgUqAK64bQA5&#10;aBvWJ4MYeSJiLJWe8FgSj2P4zq7XegzEnfMWjZquZTyRR1voiyFSluyHhMn3CRHUNUie9H+VW5ve&#10;0kN0rI7b4tUDs2udq/+4XidxY58kGpggau0nOlNHBQAT8G699pMLRM19RBdeDXPVDqdPEQ2MuF0A&#10;htkbwiiQsITFk3AjY5Afr1CycoZzxhMGsgellcgnexNoQMA8JYEtY9qQZGU5kGlecjAyq0EAD4Qj&#10;jYiIiIiIiIiIiIhoAKw8BcAff+sSALYeI2ifJfZKRkCW8sg4zus57L0eknuQIEuw/HcQKE1iDQV5&#10;Qj5L9FVJgDZ9X0C22PLP5GmVI8HsEs7lmrtdFP07DZ99Q9TWo94NM458D/CcjLslAqfqqPBgD4Ae&#10;nvMpoql5orYBolfeDHPVDqfPEA2yBwBiAKhcMCEXF3sjM/53SNQ19gQUAF4BBaVWeFzLQ6nACWv4&#10;5XtwHn2y9w36w8ekX6pskF0A2uISgIiIiIiIiIiIiIgGxcpTAPz2F13PahDAMSbgCH4Gcg0CbwMC&#10;8rEgeJ+ct8QdFldVGohVFLsBWOJlSJWcC5QMIE3WWuoVAPiOwGmom0k/Ezldv93dT9TRQ3T553D0&#10;dwY2byNq73NeDwMzbhcADgTY0evW5dcLZy4QdY2667hqDVFLN9FrddyGkOMd8HIIWRIBwg0Cvko9&#10;XCwJN0Qca/A9wVdFE+StmLLA5zP1FfvuZVXvGdRplQ64T+ScKsL4ejZ3EO2LCoCIiIiIiIiIiIiI&#10;RsTKUwBcvUZXs2micbaYWuJkrJJijTSuzJ5YWQITkCl84rgnPYZE5ZEsY0G1pErqKELEULdvR+MH&#10;DPI4OCAeFBKTRE0tRPc8Eo78zsEHHxO1cEBAJr/s/TDhvnf0E52vowLg3CtE3cOOvPIuAPVWAJx/&#10;lah/VHcBgLyxfKgHi5c9K5ew5OtvyK7In5VXc0zkMJR9c1/wp9/uzygUULcvZ8uir6rIYmXZ6CxR&#10;S1uMARARERERERERERHRoFh5CoArV+kv8QCYdQH0QIqEjFg3Zz0n1kkQIUOO5JglOJYcWe8AkHdd&#10;buAJUpDf/kZUdRAlRHcHsZLAgSBNHEWdCZi2yd87+4k++jQc+Z2Fex4maut37ve8DKJ/nKijzmvw&#10;ZReAYTfv4xwDoKfOCoBX3Lj71AsBcsjywvLg5VJl2h+zXgCBTELGfFmVNau8kvJBHsgulAK+L+E9&#10;wglLbKAAwHaac84DYM8z4UgjIiIiIiIiIiIiIhoAK08B8OffTgEge8iDaFsyAyspXKTNp8QGMGQJ&#10;5MkfM8THkiWvBDBkyZKiPKs/yvOn3ZLQJBtZHeSfPRr4WOcg0dymcNR3Hk6fdxb3AQ1Ex1bw9l6i&#10;83Uk4GdeJeoecdeXl5TwLgCv1HEbwFdec7sAiAIA8of1/ywf2PbPxgQI5TP8HXqpGFnzyXjNeFnF&#10;sheULXJv+bK4Z4xSTZQWcy4GQFQARERERERERERERDQkVp4C4K8bdLU55Vy2mTxLAD1DQoQ0GeIf&#10;kiaQLJAbkCH+9HkNQcojTkZZ4K2k+lsImrHMetJlFBLwIPB9YdKkW/7xsf4RovYeogOHw1Hfefjz&#10;D6JuDgbIBJwD1k0QtXURXXgtzFk7nGYFAG/Bt4poYp6otbe+7XNb4gEwlpMxUSZhCYDGpZBjKkdQ&#10;EPjfhqRzed7S0MpXngIKsm7kWJRi5p5AAulnbxWr/EJ5LieWf17CAuXBNFG2JSoAIiIiIiIiIiIi&#10;IhoUK08B8PtV+ltiAMzliLYQEyYkhhR5Ih6QdSHjljxpOU9+QNjNLgGy0wAIkRIrH/0f7VmiBTIF&#10;66n55D7ZqO1iOWUlxpRzR+8ZJPrmh3DUdybm1rjI/zwXvBSgrbu+BJyDAHaOOCLLCgDeeaGeSxDY&#10;20A8AEYKZQ0k3waq9PIF+V5ltqq0SqtAXu1nXh1GTr28ml0F8mQ3aFvqR/+wC8Aqomw70d5nw5H+&#10;X2BuYXV4qGHw8umX6cb1G+Hh24IPP/qQspk0NTU10dMH4paRERERKx+//vYb3bx5KzwcESH44fKP&#10;4aGIOuKFQ8+Hh/7vsSIVAP+0cgyABQ2WZkgLSEme5VM/Ja8hU9byL0oAS4ZsPpAvYyH1hCsg/54k&#10;qZJA1rdrghUVsQekfxwDQGMEcAC1jkGXr564+R/RseNER48RXfoyPFtbPLKDqKXLzVkfL3/gJQCv&#10;hLlqh1Nnibo4COCUUyhxYMJX6qgAePV1osERFwhQyDTLjsq0t7qrdd3KIRRPInf8nfMbJRaUAZBF&#10;1BPKqJXNgpgY2iaOi4dLcI7rHOWlODN6fhVRc/v/ZRDApqaUENpGw33b7pV+IW1/bHuYpe5IpV1f&#10;0uk0zTeQ0gTXsLm5VRQUvb3dNDgwSJ0dndTW0ubOpbJ+LlNplz+bzlJbezsNDvTRxg1rafuOHfTs&#10;M/tp396n6N5776Hffv8lbCoiYlF8evFj2rRxI6UzLSpzTt6QWO5Wz87R++9/QL/8HGXsduHWrZt5&#10;12V4cCDM8n8NOzepVBP19HZTX28PNTdnqK+3i1pastSUzYh8p1NpOnXqxbCKoti+c7vU2dLMZZuo&#10;pbWFhoYHaWhwmIaHB6m91d03Xd3dYdG6YseOHXn37jMH/z8NJLcTmPsMv3e0pMPT/7dovDfWxfDH&#10;33SVFQC8Zp4t557cgOgrORKXZA1OlkfQlQjZ9c6WFLFF1ZMgHNfkLaOGeKFOPg+PBKkHZMooFKBk&#10;8HUr0eOx8GfnENGau8MR1w6//+mUELzrQDpL1MUW8DoS8GMvuSUPfC1kG8AeFxugXmAPAOwCMLng&#10;YhLUc/ziATBG1KMKAK94MhH4hXSrDFmlFWSaFQZ5XilGtvynKrjknCkr90Eg52hfliGYOnAOxF/K&#10;qgJAlACcf4Yoy9sA/n8tATh89Jj+waTCU7cd/sVLSXc2c/v7aF8IL168GJ6+bXj/g7fp4NN7aPv2&#10;7TJPbt7w4pam2blpGh4aoOnpaZqcGqfBoX73OdhLnZ2d1NfTQ+1ZkDVWcLiyHe0dYVMREUXx6y+/&#10;Uqo5RxY2rFtL77/5Ft289Z/P88cff9KZ0y/T6rk5yqQc+UEaG52gTz//JK/OiNrCzX2K0pnctYjI&#10;4Y03X6cHH7mf1qydp7T8D6Upg7lKpWndhg10YP8eOnXyJXrzjeQGmOtX/6Ztd2+lqekpam5uds9r&#10;PHtbMjQ5MUx33bOFvr/8XVi0rrD3Z5SP+qOtpcvP++b1G8LT/9dYeZL46190JZMmmlogGlfXee8m&#10;HVrvwxgASIHFFEQd5AjES8iRiXieR5RMO0y8rMUW5dGWKCSgBNA60U8hUKzMGHdkeHcdraf7nyZq&#10;anWBByemidLNRA8/EOaqHdja3tzpXOAHOQhgD9GpOhLwc+ed0oUVRWO8BKCX6NU6LkHg8Q+MEPVq&#10;EEBY1iG3XsnEch4qq4ysQemE5Il74HEC2YZyKiyHtv2yArSHc7hPTB85gOUYK7D4+CxRtpVo36Fw&#10;pHc08AKYTaXp1z9+Dk/fNvz40w+UTjVRJpOlJiWjOx7dEWarO/yLUKpx/37+vXFD+tjCc9fURPv2&#10;7A6zlMVdd23z45xfPROejojIAy/PSTW5ZTHTU9Ph6bJ47923pBzITyQY9YV/nmlK8ftpREnwHKWz&#10;WZHXJ7c/EZ5eEtINKPs83s72dlUmp2hgoDfMElEj7N69S+/LFF366qvw9P89Gu9uWQy//UGU5hgA&#10;uu6YCYi36ut3T8ZBWoLko/CDMIFM4TjcrgOlgBB5S4KUbIEY+XZRp7W0WgsvKxVYCWCWJQyME3X3&#10;Ep09G464dnhgF1G6k2hoxrngp1uJNm0Oc9UOn31B1NbnSHDPuNv+8GQ9PQBecR4ArIQZX+3iEdQz&#10;BsG5c07xweOHQsrLjG4JCfn1ssjfrUXfkH7+tDLovQe0vrz7oMhxrxSz8m9d/7Vt6YcG30QMAFF4&#10;zRK1cgyAg+FI71hMT4y6F5q0I4qNtqY9Awt2KiXul40AuGz2DvWEpxoGv/7yi3uZTzlSVg1ACJ7c&#10;sSs8FRHh8dB9d4syrFo5Yzxw7/1e3to7WsLTETVEe2urn3tOP//6U5glQvH995fdc1W90pYbS7mH&#10;aoX2jpwFmpc4RNQHLx49TKlUirpv8xKQRkbj3S2L4be/6BbfRLxmW8iIkhixdBrybz0BkMeTeWPR&#10;5JRnXQW5h5XeEixrDTV1+LrRppI1XyfygXSZ30w+eRcAdgXnbfA++CAcce1w90NEmQ63hpvjFaTb&#10;iNZuDHPVDpd/cYqHXraCTxB1DxCdqqMC4OwFF3SRr9XYGqIOVgDUcRvC8xeIBkedAgDLVWTLP5Un&#10;RNaHzOTJUijnhrzn5bFKKCt7pi7It/d60fpsGfRNjqsco69eobaKqKWdaP//jweAf/FTF/t1a9eE&#10;WW47rl27Eh66rWiW9Z5N9NUXjeP+H2LbffflvdRXg6WUjfj/QEurUxwODw6GpyrC+XMXvLxt2VDH&#10;//AIwe+//07fff9/Erx5Cdi0YZMoo2vxbOxs76RMgyi5Q/z228/0741r4eGIGiKdSdHJUy+FhyMM&#10;GvNuKQdet57KEE3O51tLQeLhvszEBUoBT4SUvAjBgnUTx5XECDFiMqPlQI68IkCtr1xOXKmtJVWP&#10;iTUUCoJwCQHa1rbG1HrKJLi7n+izOrqpbHnIueBPzLm+cCyANevDXLXDjX+cAqRn2I2/va++HgCn&#10;L2gQQN6Kcd61f/6tMFftwAoI9vzgIICwpENOrVLKyym+W68UlW2r8LIKACgF5JzNA7m39wnk0gQe&#10;zFMkaDuy/SbaVXkXZcAqotYOoqf/PxQA2bY0nTl/gTZtWOdfaNrYAyKiLGrx8rfcgEWWX1b7+7rC&#10;04mwVKtuo4LH9Ptvv4aH7wi0tTlCXg9k0867ZGFuVXiqYnz1zed+CUBERKOCXfQREK+vd3ld4bnO&#10;w0eOhocjIqoC//d/+N774eE7Civv3+K3P+lmU4ZoYsYQdhAY48IPcuMtnJYM6W/rli8B1DSgmidU&#10;VikAUm8Ivz8WECJ/nLdpM4QLdaEsEydewsDEiUnwwDDR15fCEdcOm+51Qdt4LnkXAlYArF4X5qod&#10;OK7R5BxR3zBR36hzwT95OsxVO5w+pwH4dAkAxyC48HqYq3bgeAfs+dE35rwwIJdw/UfcCBxnWcL6&#10;fVEyBTLnlWBGznw+3A/GYh/KJTwP0J6VbXz6QJj4VPnlGBYcBJA9AJ5+LhzpHYcPP3yHmngpEhHt&#10;3fOkkr3G3Amg0cBzdM8D94aHGwpQUvC67IMHq4vLwuVbWu4sd+zRqak7Vsb//PNPuYe/++rr8NSy&#10;A/LVN9gfnqoO/60MxVrEykFTKkNtXdUpP0uB5TOjy6reeH15l1tG2Y9YLjz4kPMAvNOx8kbIHgD8&#10;4j05q8HRDIm3xN//NuQcRMYmb9k0RAdrp309hiQhH77baP9oEwkKBE/CTL8kcrvJyyS4f5jomzru&#10;FcoKgJZON5esAEi3EM3XUQHAW+ZOzTkS3jtG1NFFdPJcmKt24B0HWPHCu0mMqwfAuTouATjLQQDH&#10;nAeAKIJUPsSiDvkxMgM5EllkT5RQjo1cynezjMB6pSAfjvtAgUYxYBUGVllg7xXfTygfVjmF0v47&#10;XwHAfw4XP3Mu7KdPnaJ0KkPNd6jFdznxxWdfrYg5EjKlrqrV4k4kZGxlbu++M71c6nW90tgSLL18&#10;O3Jc/uknqTOdWr46I/5/cfwYdrZZvvvhyh+/yg4ATbqV6nLiux+/kbojIpYDyy37jYqVN8Jff+eN&#10;pB1xHBrPBS4LrZZyLLBo2iTExhImjSMg5UF+QHZAfBBrwJ4L6vcETUmR70vwKXnUespj6GVX9FGi&#10;r+rsAdDcofEUpoma2ohW13EJAGNmHVHXgAvG19FH9PKZMEftcOqsa5evw/gapwA4W0cPAN6GEAoA&#10;Js+wrgtZ16Uhsi2lkn3IqJctLGcxci1KBI0n4H8jQS6toow/EVRQFVNSRpUDUBygPOqz95coL/jc&#10;jJOnA3f2EoCZuXnKZrL+94+XL8s2RBmNAxBRGt1tHbRv757wcEPh5ZMvyXV0gaqqf6n87vtv6bnn&#10;7pwtMfFS9P6774SnVjxmZ1e58WWrv95J8NjD2ymlQTC//Prz8PSSwHUefuGF8HBERMWYmp6jpmyK&#10;ujqWbwvTRx580D9Dlvt/cmxkYtnrjPj/BBtzOKbThrWrw1N3HFbeHcO7ALCWe3KGaNAQF2+VDAk5&#10;iI2xdHpSr+THW0DNcRB3r1CwSgQlXyBs1kLq69J92W1ZUTAgcKEm3kKNP9kDgBUal+qoANiwjail&#10;i2iMSdw8UaqdaL7OCoDVG9w6fN4Kr6u/vgqAl84SdQ25OAQTa50C4pXldUsrC6sAsKTcW9VZXkDU&#10;DQmHDHvlEh+zcqh14Z7AsWK/oaTCp5zXZQK4b0SutX7Jiza1b7yNJecf4W0AWQFwZ3sAFHvR4GPy&#10;xxGtEGVRbO4aDR2d7TV7Ub3duHXr3/BQImRacpHO7zRMjjN5cG7Jn3z1RXh6WYE55G3QIiIaFSyj&#10;rS3N4eElgevkyP/8OT4yEp5eErjOBx7aFh6OiKgILkbFnfk/Vwwrb5S//eUUAOwBMDxuLJFKaizJ&#10;t27UcLXHOV8Gwfx07bS1fob5xRprrPpCuAwhk3os0QJxsuWMxwJ/MvkUD4AhoqERokvfhyOuHbY8&#10;SNTWTjTOSog5onQH0ZpNYa7aghUO7AHQN0LU2Ut0qo4xAE5xEMAhd63GVjsFxKt1XAJw7lWn9OnX&#10;XQAgFyDpUARAnkSGVKas/OaRfcg55B712WUnRrZ9WVMHn4MngZdXex9pm9w/tv5zYmUcLyPhIIB3&#10;8C4AmUwT9Q/0hYfdn4a4jKfpg/ffC09XjExLxm3dl3F7ByO+QEu2md56q7SMPvHE4+Kd0JzNUrbF&#10;uVo+9OBjYbaKcffWrf6PMZNJU1aUHe53a7aZ9u3fQ1eu/BkWy8OnFz+mxx7bHh4uiR9++I66unNb&#10;KKV0HvhPenZuhm7+909YZFkg7emL6jMH6rel5YZNGymbcdYHjBmpo62NXn/9FSKqbMxXrl71dXR2&#10;dFA2kxI3cf6dbUnTxx+VDnL00ssnaW52Lnfdmx1JPvzc83TohRfo8Z3baceOx+jee++me7fdFRYv&#10;icuXv6PujjZ/Td11baJMU5qOHT8cZi+LmVXT2r8UtTS3UCbb7OpLNdFTe3aH2fOw7Z6tlPFzzHKV&#10;ooceepAuvPoaPf7k47R9x6N09PDztG7N8uzsYeWKV7/dDhw5fJhaMhmZo+Zs6S0uDz37jL/uvHXZ&#10;6OhAmKUk/v3nOvX29Lprmsk6mUZdmRR98/WXYZGS+PvKX5TOpCmDZRNNKfrhx+/CbAW49PU31N/f&#10;45dbPL5rZ5ilKJ4/dJjSvJQr1UR//PV7eFrw5ptvUEve1n9pujdBTBOOSM7Pb77/eHsy60UWYt/e&#10;fb5utLOwRIvktX+v06pVbttauRbpFGU0EGVLtpV2bN9Be/Y/RW0trfTPfxygaXmRm68m+vCdd8PT&#10;SwLXWQ5ffPUZ9ahMIm27954wm+DV117Jy8f37MLsbJitJB579EFq1melzG1zO73zbvH/7P1P788F&#10;nG1qoq7OtjBLWfC9xOWymWY6/uKJ8HRZfPvNl7n7KpUWeeTvvT09dOnSN2H2PJx/5bzbwcQHyy0+&#10;/xdeeTXv/SWTLi3zwFN7nsjNvZmbTDpD99/P99nNsIjg8Sd3m+vmnjn7dz8ZZivAlT//os7uTlPW&#10;pcnxKXrg4QfpwMGnadcTO2l+YTWNj45Qa3Mzza2qMHDrf/9KPKD2lhZavTq5LNUaxa9aI+O3q0QZ&#10;9gBYUA8AJkpMVNQdmgmKj1IOa6WxaMoxa+0EmQf5AjHSfAislkfebRnz6b8HJC6vDKy15jx/dg0S&#10;TUwT/bD4n9uyYev9RC39LhAfzxlbb+vtAbDmbucBwJbwzn6i02fDHLUD7zjAngcSxG6OqK2P6I3i&#10;D+qagHchGBxRDwDIaejFAjKu8gsXfO/ab8m/HhdrvNbhFQBBEgWXkVWrzMLyAsislMEx1Kefcq/x&#10;/cfLcXgbQN4F4M5xe7Z4+5035I+hGOwfx913JydDIXp7B6SOI88XzuGNf677Nvil+Pdff847v27j&#10;Rupoz9Jzh1+glo78vamrxb333CPl29va6K8/ihN8384S18xbuPqa6NI3hR5RT+/b79tciot+KfDL&#10;+VLnrRIwKeK2urs5KnYhNfzllx/zruXgUDIy1pJpkfwffvBheIrOnTnj55jTlb+v+nO36FZeez7p&#10;yxjPeXguaVwAJumc//XXXg1PyfGszMPi+zY/8tijkn/dQnFy3tmR8+LYumVr3jkcxwuvvJxmmyiV&#10;aqIOX47H6MbZ3rZ0N+ivvvzCK69aWhZ/CV5uXL78A7U0Z2lgqE8UO/bajU+M5+XFy3oqnbsPOF2/&#10;uvh2okwqZc7vLbTGfv75RS9DTDIXwwMPPiB5R8aG8/rBqRymp12gyjAthla9X5A6OjrDLDQ9PiFW&#10;7PvvfYD6+roT19/d20Xt7R20fddOas42lyz36ScXnZwEikBWwvBnW+vi81YMnd2urwN9hcrrb7++&#10;lOtPCSK3HMAuFeGYl4qff3HxL0phdGREzk+Pj9PUmPtebMeMv6/9rf1LyTw3GyV30n53dXVQe0sb&#10;bd6yyV+zcmX5eDabpbQ8i5xiqFTeEOcunA36l+y/8K8rV0r26RhiP6SaaPfju8LTgo7ODsq2ZGj9&#10;hnWUaSk9Rhxr6+gQpVdGlWYHnikeVPerS5/J+Zb24v8ltp2NwVanXR3OUHDfvdvy8oV9CjHQ78rB&#10;8g9ldGFSBYYqTSUlvFeuX7/h2kilfTuNgsbpSVL8+jf9JwoA3gaQCYoGAhQiAuunJTMljsu5wMJa&#10;oBgwSgOvPLD1aR5LxuA5kOfGjbpAqrS8KBigABhywfi+q+NespvvJWrtce1yf7JtRHN1VgCsNQqA&#10;jn6iM/VUAHAMgCFHXCcWiNp7Wf0b5qod2AOByb/EAFA3el77z/LCfYIchkQe8QFwTo4Fsu0VVEah&#10;ZWUbSRQGkGmrWFCPFrbu+3KmT9yerP3nxMtxNB4HxwC4QxUAHBH+3XeLW/fdn4d7uLNWvRok+cM6&#10;d+ZUonwM+dNJmLcYZEwcb2URXDidexGZnJoOT1eE3376zc1hGesYY3hoULZR4z/V5cS7b72T+4Ov&#10;cN74JeGdt98OD5fEzz9fdmNNLb5TwIaNm7yMfbOIdYaRpP+7jcWkHCbHRzwZef316rZpPXvuvJRn&#10;r5RSeO+9dz1BfOPN0rFYBsackmwxsOyzp8qhQ8+Hpzx++8XJG6eBhIqVatDckiN9Fz/+JDx9WyCK&#10;nFQTbdqY+8/n/u3d/0Te70yz63s5HD1y1I0vwUtxtW62KFPOch7CKatKezpYbN+5S/JVQlQ59guI&#10;YiVA/X19OZl7ZMd25+Hw/bd5ead15w3Xt8r+W/66kpPvM6fKL69Evu1PFCd+S8GOnTtUQZyc4CbF&#10;3VudkroU/r6er7jq7OopuL6vv3lBfh85mh9DY99+p2yWeDCpFO19qrxXUQi0U65/wPj4sJe9//69&#10;Hp4uwE36z9VtrOSLYd3qNZJv1XTp/+mhAfd8TVIfo9gYWZn62PbH/e+5uXnf12eeLfSqe2z7o9SU&#10;SdHHFz8NT+UB83PPXcW9N4BUimMyVXZfHjl2xI/jxeOlvSnWrl7w+a78/Vd4uiiGhgfz5unPKzmF&#10;++1E8tlpFPx6lW5mmoimFpS0KIkWos3r65XEwzvAkxwQcFhZLTmCssCSHc2LPKFF1BOuUDGAT5RV&#10;t2vbDurB3umcDwqAH+u4C8Dm+50CgJdT8NjZA2C2jrsAMNbe5QLxDY65IHyL/EktK14+R9Q94q4F&#10;K5S4/dffDHPVDqdfdePu520AzRIAK2Mg5SLjRSL/Sx4jV1YhIMcRc8K47nuiD3m195DKLRRUvOzF&#10;yze8bNCW1iH31hjR2CqiDMcAuPMUAAN97qWhFPr73J8m9vauFD19HVLu7+t/h6fy8NVXXxf82ZYC&#10;8rG7aiW4fv2mlOvpTGb55JdgdvNl19lff1ra8yvp2Nas2yD5Ht+RfElBEszOrfZ96Eo4fsauHduF&#10;2CTFiRdflDZmZmbCU0XRkslZHhYDLxfgfP9cvxaeysP7730g+dL8f1oGGWMJrgYPP+aITXfH4nLI&#10;rqjSVgmS9+zTB+Ul8OH7HwhPFSBJn3/46XuXL52iJ57MvbAuN7xVfZH+1BNwj7921ZENdpv99bdf&#10;8vJgDsvN4/33b/MkJAmeNIqnhx9+KDxdEpyfl2xsDjzAYZd4AADJOklEQVQ6ygEu7pmEMReu37jm&#10;+9bT1ROeLkCS+SkGlHnx2HH5ffjYYRofHwuzedh2nn0m2f/r39f+8mV2P7m4K/TszHxRy/hyoM0o&#10;wDo7l3drQVbyTc8le44ycst+cuNsLeORsnXzZn//lstXDJXJR87z6tuvkgcIbW11nitrNxT3hgLG&#10;R5wnze4nysvCa2+87vuxM8H/q8ubpse2Pyy/Bwf76MWj+Uu5nnjySe9R9HdAmq9cdXI6NLy4Apbz&#10;ZRLsdIL+s9EmKbY/siPxtUK+48ePhqdKYsvGLYnrrxcapydJ8dtf9E8WMQCKEHMhKCDeNhq6ySeE&#10;St37hUxZ66m11OO3accrBYzlP48Qob2gLiFXpi+WUHE+tkRPzBD9UMcYALwLQGs30ThvA8gKgHai&#10;uTorANbdRdTFbvBjRG09HII7zFE7cBBAUQBM5hQAr9VxCcCpV/J3AYCsQV5gfYeXiD3vlUpFZNDL&#10;GmQUMqjyCLm1ASulHet1ENZrvWP03pGlE1ynBuTkeBaZLqKnnw1HuuKx2EP7vnvvkj/BrL7oVIqk&#10;fwz/3nDk/Mknyq9pvfI372nOVosMPbX3qfB0WSTtC4D8/JK0FDy1e6/UMzJW+kUYGJ8cl/aulVin&#10;Wy3E9VbHc2CRNeQWMtcJx//8c4ck//xC8rWA6FNz8+JEJun1++nXXyTfM88cCE/lAdc26fgsTp54&#10;qSIvFFZGlOs/L33hc7/8kr/8pRg432LEb+uWjZKPyTAr12qBDevWe4I82MvLPG4/jh87kTfPzzx7&#10;iC5cuBBmo/17n1IvgQ3hKcGWu6p7qUWZpOV+vPyzd8+9/GNyL0m0ceTIkfBUSZxnb5VUE73ySuF8&#10;hED96Qp3jwjHzoFHy+HBRx7xZV54PlmQ3dwcJ7tvz7+W8+Q6ejj5fCVBri9pOndhebd65np/+uWn&#10;8HBJoC+7n3T/i6zALoc/fuftC12Z1vbFvbWAc+fPU5o9p9JN9GRC5SIUDW+cL1wiVQrTq9wOJuWw&#10;dmGBsk0pmuCA34vgz79ySwQ2rivPB25cverjATH+u3Gd5meLK2NQZ4gOXRLzyceFS9VClKrD4uuv&#10;c0aSTZuSxzRrqkDJjnwbNlXmMc1lWtsqe1bUEouPtNHwyxVW6xJNzBXZtg/bpplgft7iCQuoJnG1&#10;BpnXslJey0p5kDJjOfWf9nugXPBETMvmKQi0PRB/Jk1QAHAwvh+S/7ktGbwEINvtgrexG3eaFQCV&#10;CfSSsW4rUQ8vARh1a/BfqrMHAO++wNdjfDVRR099gwCKAkCVH7Cs5y0tsYTfyDP/Hg0UX/acLDFB&#10;OXgB6HkfJBPHzD2B+kQmjaxaGca9hHtElAAcRHLc7SaR7iKqY+C0eoAf2iNjQ+HhPLx0/Ii4vbHG&#10;OckfiMXBZ/Yk/uP5/vL3ifb63nrPVulLpcsRkvbDQsoswxaI7c28RjBLYxMT4akCVNPPJOAlD6j7&#10;vRLLPYohqeXsxj/O2lGpJRgkemq8/Nw8uftxp4jiZXKL4Py5c4lctpuUlI+WsVAWw/sfOA+DJPMC&#10;IH+pMuXOheB8Ox95JDych2az5rNWsGN66SVn8b3d6OkdEJfmPok74dyPK8UvP7nYFCzLd91d3iU3&#10;hJ2T61fLe6owVq9bV/F1OnHcedlUUoaxf597Hi+GN99+y9e/d8/e8HRJXHjlNV/u7bfepS133R1m&#10;KcCsD3bZRF9/81V4ugCDA71iKeX8N/9N5m782Zcco4HXoTfRow8+Gp5eEtjDhutNMq+VotI6MY/z&#10;83M0var885Tx1++/+r6v3bQ2PF0SmzfnZPb69WTXwOVP03333x+eKgkuU877bNfOHYn/nxgff/qp&#10;7/fUdPlgd7t2Pu4Vc4zVc3NhlkWBtj799LPwVAE438x8ecX5ps05peStm8mDWaJMX39hnIwQyDs6&#10;WtlzM5VupWcPNs77cTKJaCT88hdRc9p5AGAbQCH8TFqMtR3kxrssI4q/JUgg4yBRiLDOcQX0t09G&#10;gRAGGbTWfZvgco210p7U6XGx8nK/V7lI+BOzRN/X0QNgCysAOh2B4z5yALe55A+4ZcGGu4h6eAeE&#10;cacAOHkqzFE7IAYAXw9WKLEHwoU6xgDgIICs+OBdAECqRTYQfd8QcCtXXjEAuTSyaNfpi1zCy0UV&#10;AF7WIYemHu89g/sEMgzib47Bo8YrA3gJgAaSfLpxHnBLxb4Dzyb64/z8q8/FitimQc4qwcIaXR+X&#10;sNwzh4oH0bFAsLWkdTLwknDixEvhqbLgMhz8a27VVHiqIqC/XNdieP+99+j63+WXS1SKn3780ayn&#10;TFFLawtt3bSRRob7qburl8YmJmlyaopmZudo9dw8rVmznh559BFqybIFJCWBnxYDxvjftcVJD/Dy&#10;yeO+3DvvvBWezsO997iXnyQKhm+/+5Y2b9kSHs6DjQZ/5uXK5YLT2vXlrUjAR5/kFAaTM4XKhuv/&#10;6o4GqSZaa9atl8L92xaPzI72ONUKcj1qRH6qhR037w5RDZYyd8Ojg365B++2sBhkDitsq68vF/W9&#10;EvDzJ5sq7znCWL12bVX19w70SRnsxpEEqZQLWFmO6FmgX0meA8CZ0y/759/+A5V5jZXDs4cOVNWf&#10;JHjskYcTzyHjzKmXfF84/X7ljzBLAfY/fcAruD/8sPSuKSEw3kr6h34NFtlpqBRYJq6VWO71998c&#10;2NDdZzd+T7hefRRBNzN07tXyMblaWWmvCuLFvFhKAWOemVvcOyFJDAZWbGLZWnLkll888fji3hpp&#10;ndOO1uS7Nrzxulta0UhorN4kwS9/0s1sE9GqNY6MyNZmhtR74sTKARMHAIoCOa+Ep4Bc4Tvqgmu0&#10;JUUmP0gRl8tTAOC3kizUAUWFJ1fq5s3Hugfq7wGwaZsjbLx2mz0AWAFQ710A1m5xQQB5LXxbP9FL&#10;9VQAnCHqHnTXUIIAdhGdLx18atlxhoMAqgeAJedQKkFGrbx47xYj81JWlVO2nHizGOVVnowG8iz3&#10;jCoPvNIsVDaY+4PjEfi+6m9WJDW3E+2/cxQA/MDm7XKSAH8gnNi6mhSHDh3MlU1gkU0CrodfPtpK&#10;RNQNsX9fbtupSnDqJL80uj/Dix8t7sJXDj09uS3/eCugemPjhpzFhj0BLn3/Hd21dRPdvXWTuOuv&#10;Wb+O7r5rE83OTNPocD916lZ2SC8eK78esLPdxXno71k8yr1FR4dT5iR5eX7tVRfMilM6lQlPVwxE&#10;xa/Uk2RwKBf0KCnsXP70Y3FFuM3zz7VkVrVykLFl0hVfk6R45VXeBovjLPCWWZXdW7WEncdqsGe/&#10;W67D6cD+5NZvYH5mld81ZP3CQni6ACAZg4OLrxMGHPlKUVeFa865nTAYXDFUO4e23JHnSgeotOB7&#10;OWlbh5553uddszr51oG8PRnK/Xz5cni6anR0tcu14ICtvd3VKZtKoTmTkSj6STG/kNvWdGZ6Mjxd&#10;FK3tbRVF5wdcO25Hh6RA35qZ4yTAvr18H5Z+rqC+jubkSxc4v9t+uHS9AOrndP7VxZfMFIOtYzmA&#10;ZRSV1LeHlzppmasJAvRJAOIK22jPNFN7BQqDeiB57xsFP/9JtzhoEVvLQUpActgjwBNzQ/Y9UYcV&#10;3hAq5BfCZEmVIfFQHFgyFhIoq1BgDwFPoFTxAGUA8sHaCndrtoKPzRB9X0cFwNb7iJq7VQEwRZRp&#10;J5pPZq1ZNqzeTNTDJHySqHWA6FQ9FQDsAaBLACbmiTr66usBcPZVoiHEALDWefVcYdnw6/RVCQUZ&#10;Ytmx56w8g6hbIm/lXM6Z5GVe5VnuEchz4DXglRR6fpSJvyoAxle5OBJ77wwFQP9gf0VBf9w6afen&#10;MLswH54uC96GDH9A4xPllxskAepKGjAK+Y8nePG14JejSv9sS+GdN96VevDH+loFSpTlQCaTC1TV&#10;3VW4BVgpNMvShfLj5+CI1c4Tl0llk7+Aoh1OUxW67YdAPZWu/0e57TsXDyLF6Onp8/fO0FRpt8rh&#10;oWGv3Eo6H6Xw0nGNXN/URF98sbj7aTWYncu5bi+1v8uFS9/m1sgODS0e6K4Y7HZZ1WBoqN+Xn5rK&#10;34YwxIfvvU9N6bSQsM8//SI8XRJQMCSVQcY3X32VeEzoP+/vXQm4jGwRV4GyF22NDS1uGR4YzG2b&#10;eP5M8mcoyiRRNFYCrjPT7BQYj+/YEZ5eEtgy/9abyZdtYoxJrzFD8le4xO3ff3JtPfrI4h4ugMx/&#10;mhWGyZ63nP/V14oT7+efO1zxWFNNyRVNjGrmMwRvj7kc9Qhu5vr04AP3hWdLorPHKamStt/d2Vmx&#10;AqCSvPVC4/VoMfz0K1FLSgk53P9B0kH6DUkHqZFgZSAvWP8PAg+SbkkQiBEspIY8eUuoJfYBAbPf&#10;ZVkBfzcKCpRhkse/e4eJxuaIvitu+agJeAlAS7/bUYGVD2y9nS8fSXTZsV5jAPSOEnUNOlJcL7x4&#10;lqhjwMkPLwFo6SW6UMf2X3mDaHCEaIDXz+tSEJYFyKrIKWQTMgZ5gyLAypoqBoSoGwWYVx4Ecuzj&#10;AZi4F0L+rVwb5RfK2HtF8vESEi5/Z3kAVPrAtn9ibDmtBBdecdukwXWtNUGwt1J4ek/O5TIJ1qzN&#10;Rb6vFO5PMDk5XQydnbktmjjNzpZfg7icsO0efHbxZRZAkrnLtGDP+fL5igHlevv7w1NFceb0KSEX&#10;cDHu7qnMAmqBtoeHB8NTJTE6NpLYYna3CSLH6c1XFn/+sjeCy+8+L1T5zO5s73T1VEDEKkWzum6j&#10;v9VicHAob55KpUw2Q52L7F4xNTnp81eD33762ZfPZsoHUCuFvl63Lz2nZ58p/38xOur2bq+kvxc/&#10;vlhxGUZLewvdd0+yeAa5/u8LT5XEX+KS7Qjlrl3JiOEXn3+ubaXotbcWJ7updEZIJJf5/vtklvzP&#10;P3d7sGdS7GWxuJKhEnC9rW1Qkt4KTy8JlV5fXLOervL3iIXMS1OqImPA3r1u+0BO/968EZ4uCZRJ&#10;Mq7zZ92WwKWA67nYPXrz33+ouzvnfdee8N3luefc8khOj+4sH2tlMdhxc/rog3fDLImwfcdjvo5f&#10;fv0tPF0SaX1OZxK+d23bdrcsFSo3/xYtfD8mWFZUbyTrfSPh59/4rdORDVjyYQEFsQcpEuKtCUHT&#10;QMq98gAkBuQKpMgQHa8QMMRdzmkMAp8fdSlpAsHyhEr75onXNNEYezKoAmB0jqiE62NNwAqA1i6i&#10;qdVEE6uJWjuJ1hSP9lsb3CJav9mtg+8bJerod1vj1QsnVAHA14SXALT219cD4NxrugRg3MQAACG3&#10;yifIbkD4Qe4hd6HFH3Ip360iSuvB0hZu1y+lsXEzoBQwdWHnDDk37ZatcBBJVgDwd15GcgdsA9iU&#10;ztAjDyy+htiiJZ172a/GirL7idw2NEiffl65ZRL73yb9c/J9bk6W3wLrC5l4LBdkXaHEAnB18xr7&#10;ekAIJa+BrZAQch+zZeaatz0CWX34oeTbnjHe0i2ZOKDjoWeT767x5FO61Zq8eLBLaYquVxB3gPHF&#10;Z5942fgoQYRmQPqbSsm2kIwbN67Su2+9TtsffZiGBwe8pQVpetU0/f3X4mtxLWx5ToPDlXvNNGda&#10;/JrnWiHs53Lgz7//pJ7eLnm5z6hrfLi1Vjnk5r86hQQsX5xeeeV8eDoR/NaS6TR9/UV5q35u/pI/&#10;BwaqWP//619OsZEEmzby1nCV1c+4656tFZebnpqoqMzCQs6V/8KFZNdHnk8VWrmT4HVdApNtrjw4&#10;7mI4ctTt254UV69d8Z4r77ydfLtnzOWRCrZ8s1btSoAyHDNkMXC+3379NTwsuHbjuqvHEPofL39H&#10;L7/8Es2vnqFsc4ZaWtz/LKfRgUG6+PFHYTVl0dOTU9YvB1AXp0y2iTZu2hhmWRS2jkqAMps3bg5P&#10;FcXJl1+iFC8DSOipUc37YD3QmL0qh59/pZu8BIC3rhNyAgulIekg6p7kWPJvSY0SfrsdGvLwMSFk&#10;hhiJcgGk3yoQDMn35dAXlDeeCSBRcPPmPL1DjkjVdRvA+4iyPc76jS3cFiq/6arHLaLVG906/EFV&#10;APC6+HrhxGmiDg4COOO8IMQDYHEN+7KBFQB9Yy7+gSzD4MQu9Sp3IkcakNLveAFZNQqCUL5BziFj&#10;kDnIpD9mZNTeF1YRIQoCG3fA5EU7kocVAauImtuI9pW36DQ69vr18E3U1dFO2dY0dXZ2U1tbM3W0&#10;t1K2uZmaUylqbs5QV1cHtTU3UW+XWytd7R8QwFHCETAM6cC+/WG2suAy/IfT3b34uubTp097cvrc&#10;oWTbSwFXruS2C9q9t/J1wOUwMl5o8awlDh5y1gwhNwlevixOHD8iexmXwuhE5RZMYHa2sgCRFjt2&#10;FSqUXnrp5TBbSaya5q0WK2v7xx9+8GVYjgeHByidzlIm20yrV6+hoy88R5e++SYsVhXCsWUqtLCA&#10;CHd3J1/uUSnCPi4X+vv6vPfNunWVBe5FX8bHyrvel8JyjKeSOly+FK1OECsAQN2d3cmXOHD+e+5O&#10;pvSF9S9J/y2Y2FRarlKFzQ8//KBruFM0MVF6OQ3w7EEO9OnG898/ya3VSTBllBeVjDkJmivccnfj&#10;lvUVzSOD97avpu9op9JyWQkou3h7d23cQG2Z0s+7u+/OBYNtbsnSmtWzNDzYQyMDg7Rj53Y69+oZ&#10;unTp87BYRajFdeW6oPjn1FzF8hpOvOQkKXbvflKUi1zu76tXwtNFcem771xbmTT9/uef4ek8cL4d&#10;jz0WHm4ILN+Vqxd++plu8TZY43PG+mnJiLrZC1kxln1v3dcyWO8vx5TMW4IjRN4QfbTjvxuLPtoL&#10;2/W/NUkftU7kw/p7WQLAuwB8F464dti4jai51+2owHOXaiOaXzyS9bJiYR1Rd79bB9/WTXQqmcZ6&#10;WXDsDFE7Kx/Yer2GqLXO2wCytwN7PvSzzBoFEuRL4kNABkNibuTOniuaTB2+nCrHQq8AeARIwv0T&#10;tmNiBHhPBfaiYA+ANqL95fcVb3TwA3vX4zvl+63//qUbN67Qzf+u061/rtM//12jf/+7zn5zkn74&#10;8Xv6Q/8AHnrgPvnDrWQtWTFwcDP758pWi127XH+SAOWefmZxN3bfDntVVYjJyYmaRjc/dtRFv8+m&#10;3IseezZ8921tno99/T1y3dhqna1iLsrBXstKAVf6asoyvvvukitvlEpbtiSzclTT7y2bNrprlUnT&#10;pa8vhaeXHSNDA76P2MIxCU68eML1M5Whs6drt/Ws69vSrmEx+DE3ZejbS8nn+befc+77b7/zTng6&#10;EaqRixBJ6/jkkw99vq++SE5YUObI0WPhqaK4qFufJQXqT1fonYRybe3Jg4HlyiRzzWZwXALelWax&#10;MR18IReA9uaN5SX/jHRzNs/jZznB9e3atSs8XBLoQyX9yFRRhoEycwuVbYs3ODiaqL0k55PUsxRw&#10;3ek0exgsrwK1rb3Z/18h2n5SYMybtyT3ZGbvxWrmip/rrKw4XSZu2eZ1axrW+s9o3J6Vwk+/0s2s&#10;VQBopH+xXhZxX5YE631AmiTqOR9DRHNDiOASnUeeoACwigeQeUOQvLVV80pwQigMTF4me7Lee1qX&#10;AMwQfVfHIIAbdRtAXgLAbae6iNZsDXPVDpd/Jppd58bO6+DbeRvAOnoAvHROlwBMEU3OOWXIhXru&#10;AvAKUd+g2wVAAulBhtXibr1GILc47mXOyHRI0iGDVnFglVlefo0Me28Y047UxffZeGFbHPiP70Fu&#10;g8fAu0rsS+6q3Gjo6OG1qcktBCH4T8Tvi/vv0tY7Nmdb86w/r5xfPKDTU08+UdGfGfJW8yeFsknb&#10;qgaXLqmmvcZt8R95Rl1g77s32RrgpFhK31Eumy5t7UmC9jbnktqs9SVZf4y2OxN4kgCVLj9ZDmy9&#10;a6sLqqZeB0na7u5pW7KiLgnstV+utm4uQaYmJ8aqKgdc+YuXs7jyWOJRKX66nAuIObfIvuEzMzMV&#10;9/fSJRfIr5IynPfchfJbnlmg/p3bK7PsodyRF46Ep4rizz9+9WUOH03ugs4YH1fPoyLX6dSpM9Ta&#10;6nYXGVnmNf8W6HumQiK3OP6rOjBpVwU7fqAME92kOHhgjy/3zaVvw9Nlse2e+33ZUuBzGzeXN9Sh&#10;jnL1LAXvvvMOpZuy8tw9dHD53/fueyg3D1ndAWMx7HjsUV/mt99/D0+XRLVzxflZybZpYymv6ZsV&#10;11lvNHbviuHHn9gnimhC3aXhki+khr8roR7kT2Pd9GQHhMp4BXiSFZB5If72mNbplxUgGYWAJ1cg&#10;TfYYLKYgclPOA4Dr7WMFwGx9FQC8DWBbl7M0czT3ngEXh+C1t4i++Y7ok4tEH33MGzSzipzo4kdE&#10;H35K9PFF9/sTPv4Z0SecLrrExz/4xJXhNUX4lDJ8/DOiL78k+vwLooPPueUHAxO6BKCX6PTiJGfZ&#10;8NJZos4hJyu8q0QbKwDqGAPgzKuq/BjVIHqQI1VW5Vn8IUPmuxD24Lc/HyjDYNkXgm/uB38+UCTY&#10;Y3nt6/2F9qBs4PuQlUisAFjBQQCX+sDm8iAWR48ksz6VQ39vd96SgMXA29OgD0mQ+/NbfMsfixv/&#10;XPNls9nKylaKf2/+q3Oge++2JQ/GlBT8MoPxfPl1ckvjYvj7er43RyXYuGmLl6V7l0Ep0drCOzYk&#10;s0Z//+P3kodf3HfuSE5yqh3rUrH7iZ1+DTO7xj/6aPlYC/Xqp21nudp69rlDVddZbTngtVfOe5ls&#10;bq7uvu8RJWuyPnS055ZWJQUrFaQMe4omwH0P3i9B85Jix85coLE//0xONPbvy22dmBSzs7lt66oB&#10;yra1tVJXR6dXTrc2t9G2u7eE2ZcdaH8pYyiGXglal+z6AujDwWeTxyhCmfsfLP88seCtDqsd75Ej&#10;Lq5BqbIfvPtuUYVOCC7vvBGru0cXw8SE81SoVAlTCfbvzwUz5rRtkf/A6i35vO1hWuKqVAIul041&#10;01CJ4Lx8/tXXXgkPNxQqm6lGwOWf6FYzewBwDAAQFI2eDkIDqzvOFxAkQ+xRhomRd79W0gPCn+fS&#10;bxQL0pYG9fPtG6KFtf55JMtuq6akjxO7gvMa8O9+DEdcO/ASgGwbq4odAeVgdL1jRLNriVatcwoM&#10;jk3AFmp20R/QPev7hhxpxXGkgTFNHNlev4uLO5djos373aslWRITf/3kxNvwna6jB8DL54g6eRvA&#10;aaJVc24JwPk6BiHkGAC8+0GfrvuH8krIO1vUIVOQWciclSdD4iGH3kvAer3YoJQ4r8d9fZx0SUpe&#10;G1Y5Ydrwcq7KOFZmpVtWbBBA/sPkPd6XAuvuODpYeWCyYnB/NK5OXq9WDmi7ozOZW579g60EsB7x&#10;y8imRawRy4GPPvrQE7xK+7oYTp8648ey3HW//upr7vrpGsNKgLGm0im6fr2yAH6lYK/3wf2lZWl2&#10;Zs6Thd/++CU8XRLVytNyYNVULmbBYu0jT09XZS99lWLb3S5YXItsg7Y8L+N2nfDsfGW7ZKBcc7Z8&#10;ZPBSePlltyxHxlSh+zuQ9BoxkC9bwT7m2YxTFDank/UvST8seN95LpNUyQpks7ltRpNC2qlgaYvF&#10;2Ogo/fBjbZZMJYW91tWMoRS4riPHkm9Ze2B/Lip/Ujzz/HO+zHc/Jn8vR5lsqvL7/bNP3W4MnP4o&#10;Ehg1af9FbiocbyWoxTUthrVr1yZuK2k+i2MnjvkyX37xSXi6LKRcKkUdRXaUGJ0Yo/YaGCqWG8ln&#10;qlHww2W3BIDXy49Zoq9EBRZRkHN8B9GxLs5IeVZU9R4I86E+T4zgnq2k3udV4sV1oF1pw1hfLZHD&#10;lm+yBKDOCoAt93O4UrdDApM4ns9+/s7EfppogJUbYzmSyn3sYyXBKFEv/2aCz+d5G78hR/Y59Ywo&#10;8R935J/d+7m8fKL8iFMCDM6oq/sYUXsP0ak6egCcZA8AVQDMrHZBAM/X0QOA2+pnD4AxVQSZXSyw&#10;NMTKsJUfL5ehksnIq3iqaB15+fhYkfr5t1VO2baw5h9lfT6+/2adAofvydZ2oqeX3yWs1jhzmklg&#10;5X/YIfjFukkjc7csYhlnq2USvHDkBf8nNTtd/oUf+XbsXNzFm1HNn+Zf6gYMjfu1f/4Os1SEb7/+&#10;KjxUFLxeu9K+JsHAOKwZTdTevjRX+xBPPPlUVXM8t2pVReU+vvh+eKgoTp582de5ZXPpWABJPQVC&#10;2D5f/mF5/st+++VXunTpy/BwUbi2y699fv/dt30fDx2uvbKS2+FAiCxfLyZck14OXB9e7i9/n9xj&#10;8Muv3Dp3Tgf2Vxe08+uvv/Z1dHcmX8cOnD6ryramJrp+45/wdAGg9FuzuvIAgLOLLC9gcHDKJLFS&#10;LFB/W8Lt0gCRg6YUtXQmJwZoK9VU2XOJyzQCeJcHjGG5+rR23aaK68qy9xjvmpFQKcRoa2WPqcr7&#10;jTLrVle+pfbN/2758hc//jjvHG9Vt2fnjrxjpcDlmzOVBUmsBDm5rLL+m//RBx8k+8/idrDzSDmg&#10;T8MjI+GpkuDtmqu5xgwOBl2s7O9/umU7KwEro5cW33zPkZHcvvWe7BuXZJCSvN/GGu+DlxmSI5+W&#10;3FtFAccJgNUfFlrNL4QJFlO4bCOImlEKoF5PssxWgEye+LNn2AVRq0DTuGRsvZeoucuNhZdUMOlE&#10;NHoZt3pWYHx+nlTpwp+YS5DCMYxR58rPN+IgYM51TsWyrMs4OvuIztXRZebkOaIedr/n7ezmidq7&#10;iV6rYwyAs6wAYKXImM6fIdf8HctY4IkCeYKHAORJfkP+DKH3HjCr8q3/+ER7/rpieQvy6XcoEHDt&#10;vMcN6ppxnzyPze1E+58PR9rwYNf5C2dOh4crxuDQoLckZ1tLv7T9feVvaubdTBJC/mxTTOwfD095&#10;HDly2P8hJbVYIH8lf1gd7S3UtwQ3R4uuTrf/cBK8ePgoNVWw925ScH2ZNG+JlKb1a+fD00vCvj05&#10;t9+k/X744fvo3nvvFcu/XPfM4oSB813+NlkwOPTl0e2l925ukijiyfsM2K2lNq1fH56uCrzbxsjo&#10;WHi4KJLMdUdnchf05UCmtd0T9pa26izvFknGWAyT0zmlkoskUB1QR6ZMFPJS4HK8bnhqaio8VYA3&#10;3nRbYHJ69NHKFZrPPVd+V5Nt99xV8Rxev5rb+WTb/feFp8tCSEy6ie5/YFt4qih+/CEX/+TpZ/aF&#10;p0sid41vPzrbc88D6dPN/8IsFYPr+fP3Qut4OaD9Spar5fU7IZ577qgvw15r1QDl9+3LKabOn7+Q&#10;yPUf4G2MUc83X34dnl4Sfv/jD1/31MxMeDoRuGxrWzKvnu7eXq9IKoX9Zuemd95JHsi7mmsMrJrT&#10;7TaD5UPV1HW7sHJ6CogCoMkpAISYGGLpSaexgFqi5EmLIVP+PIiOITYgWv63JWQoY0huqHDAJ8iT&#10;EGsla6ibrf58vFsVAN9fDkdcO2zhXQA6Xf/GdU932zfMH+ZGXNJ1nH7ONIK9EFAtO2Zc2KUOzsMK&#10;Bp0PEFVROOAaTRJ19ROdq+MSAPYA6GYPBQ5mt0DU2k30ah0VALwEgK3/EiRSZcnLnFrnZW4gY5BP&#10;M4d5yiUoqWwdqnCyCgHvMcN5jQJLPEFsfbYtm1APri97APB1X+WWlBw8FI60oTE5xq7Dy7OW7eFH&#10;HpaXfVirS2Fh3q3tTAr8SV2+/FN4yqO9o3KLhf0DPH928SBYza3uBWp4eLjitoqhkjrOnjxZUf6k&#10;4PoyGq2a90leTlz+4VvX50x5eQD++vN3WrVqUr5jrJ1dvWG2PNxz7zatO9nLNawp339f/MXw22++&#10;8W1z3IBK8MJRp4Ri5UW1QeJC8HV56KFka3DR7/UbS0eBRp4k12O5wC/vWMbzzz//hqcT49AzB3Vt&#10;b+X9X65xSx1VLJd54L57KL3Ic9Hi+Is5MvXIw6WVVcC6NWupo7uLWpubKZXJ0vNHS7uIX71yTTy1&#10;KsWRF573ffrs82ReKYzjh3PK2R+/T7bV85atbkcNTrcSEufHd+3yZTLNTfT0wYP0363qlT1LxVeX&#10;vsjJXaqJWjLJCXgxcD0Lc5WTTi7XnC7v9RQC/Z5fPRueKomRkeq3fAVQ/tGHH/bHMtlkZBlg93PU&#10;01mhp8pieOiRh3zd//yzuBdPMbA3w+xseW9GYP26ddJWV3fpYJWw5GcrnHe3XWZ11+tJKPeNAqCl&#10;I0PvvVud4ud2oPJR32588wOb6xxZZRLC5EkIqVovhegEJAYk1ZMaKAMMcQc5ku+6BMAuDRCSFBAg&#10;adeQZH8O5Mq4WHtrK5QH6Kta3sUDYJboh9Iv+MuOzfcRZTrcHDI5l23nlDDi0/dfCTvmR5QByAuF&#10;gdnVQDwjlIxiXqAMEKUH5g3XgmMA9DureL1w4rQGAZwimpgnausjei259nDJYAUAx07gOAiQC6yp&#10;F/mCYst6AWCbS8izkScpo9fOy74tg2P6WSC3aEPLQ74lP47jWkNG0D4vAeAggK1ET5d+8WpE8EP8&#10;rz8qsyiUwnvvvUupdFqiBpf7U2nvcBb0JPjuOyWRi+RHHt7TNik6OlolAE7S+gEb62Ap4PJJ92+f&#10;n2ELZooOPb98HiZ79jxltnpaHiVQiJQuCeG0Yc3q8LTHb3/8ljefKHNskYjhlV6HxfIfOvSsJ3gz&#10;VcTEkPp13XI2YSA2xoZN6+m/f/O3Itu+/RGpZ+/ePXnHS2GxsTGQZ7F8y4kt67AH+RLcZvm5IYEc&#10;XT3T48ldXRm4Lm1tya9JMTyy41Hvmv/rL8mC4P35R273gKS48EpuucAIL0ssg7Vr1tKwRrNHmf6e&#10;0vEdKumHxXB/f8XjYHR2Ve5qzJ4v2AY0KbLq9p3h+089iJCyzWmaX5ilC+fraGQJ7jdWPu7ZU93y&#10;Ey7f1lY5mYWnB6dvLhVXeoZ4++03fZk330j+TmjHWi1Qfrc+81iOd+3cHmYri3c/+iBvGddjjyUv&#10;P8oGvDLAEsdqx/jSiRel7NBIshhJHM+In5lXrlwJT3mkRdbLewmEuHnTRennxHE9KsWnunUo2jxy&#10;+CjNLZT+f29EJJ+tRsGl7+lfVgCwyzoTdLGegmRakm5IkieySJb8gMCgrLGe4hiS1KPkjK2l/Im1&#10;/kj2t5SHFVfz55Evro8VGZNE3UNuS7XLdfQA2Hy/UQCYeRArPVvn0W9NfoxmPHYuoQQIj8s8Iagd&#10;8rHiY8YlIZPjRF19RGfrGITvxdNO8cJ946CSHAOgnh4AvAsAB0xkBQCUKiIvhlznyaLKsZ97yJpR&#10;bonSSsviu6/X1CkJChxcpyJKBZF7/q1b/XmFAMg/0rhTAGTaiA6sHAVAe3sbDQz0hIerxo1r1+UP&#10;AaTyz1+LB1DDH8cXny0eeCbpn63Ll6JsplAB8PVnn4WHBB9+8KHs2S5/gqkMdRV5aT5xzFniTr/4&#10;oj/m/zhb8l2a3//gQ7rvvvLReoEXjrggSxyBPwl4bB1VBi8rBVaAuD4sjZiVw9z8jAQLwgvZRx9+&#10;EGahkVFHLCwwx+dP53tmrJ7Pt0gh36cfvpd3vBiSyNIzz+yXqOhuXgrJ4n///EObN5Ta+oho05ZN&#10;uZfEFK9FLX9959WV8vkXCtfjdza3SDDCibHyBJCx+4ntskzmuUOHw1N5kHGlXSC3D3mHmgAP3pfM&#10;RbtS3H3PBj//3M9qgPKcTlfgrXLx4ie+3PbHku/qUAqoK9OSzKILhUGlsOMthUxLK7U252SMPS1K&#10;eUh88okLslYt2IKNLScLUdrSjjFUohDj/LgPQxx6vriX3ZefG4s7LzlpackpAlSZYInh+bNnwiqW&#10;HT/8mFNgIz2wSER3i5PHnefX2Oh4eCoR2hCwtsg8lsLd92z1ZX76Kd8o98ILpd9vcmMsvC++4d2v&#10;EgB1bN56F/16+Xu5htUgnPOn9+4Ps+RheNh5L1zmndbKwNdZRZBDRrcaP9oSLAG48IZbBjTUPxCe&#10;ygPn4TgZvGtNiE8/yY+lAHz2hXsWlIsvsH7D2vBQDrf+83PR099DQ2PDYY6GR/FRNzK+/5H+wy4A&#10;QnxMtH9Z5xy6P4OsgNgogRdCpRZNITRKljyx0fNCeux3rYOPIUq7b9Mk/9sqGKAEALHixEsZOAbA&#10;oHOHL+Piu+zYch9Rut0RRVEAwANA+8uWektIMS54MuS5khvSKHUp4fRjN3EZbDne+lCI5wRRZ69b&#10;l18vcFtdTMAniCbniFp66hsD4MwrbvtDDo7o5QVEXb0p7PzbwJT47hVKlsgbecVxL/+BYkaOoQ3U&#10;Ya+19gltyf1i7gtRNGgeKACeXj4LbS0xP+/WxL58tLyFtRIceHqfs36qBXXL5kKi9IPZB3v1XHn3&#10;QuS7fq209htA1HZOv/7xqxw7efIl6mgr78aNvro/Q/dy29PXQTOrJv3xf65ezS9jXizeeeddOfbQ&#10;Iw/K76RIZ1t9n997r5CIAZ9/6V5qB4fKvwRUjJv/+jGIxayCvlcK+9LNqbuni+amV1FnV6c/FsId&#10;T+cpJngtJG/hVZgvRcOD5eeno8O9CBPdCk8VIDcvrt8P3v8ADY4MyPfOzsKoxyG6OlxsB0lMyDJN&#10;1NqaFgvqhvXrqdMsV2GZKwWMbTHlzEMPPiD5Xjp9MjxVAERxRxocHKStm9dTu2w5l6Le3uT7hFeK&#10;n375Ka/tI2Xc1EOMGvdiTpWgp8vFPeB5/Oxi8RfiSoF+DPSWXqJy3wP3uWucWfxlvxg2btzgl064&#10;+TpK//33D33y0Qe0evW8HOsN2v/ysxwJ5vv60Qcfoyef3O2WYSzRBb2lNRf4a/cut4sGu0F3dHbQ&#10;v7eKL+348rOLvkx3V3LZghJDrOZ7ndX8X2mrk144vLjczM8tyI4R6SAQn0upvOf+d99Xtl99pXjl&#10;7FnTNitRnHLj6WeKk9Irf1+le+65S7ax4zIfvpcsYFwx2HEnxeM7t/v/pj7jet7S1kKdfaUNBmiH&#10;FacH9rs1/KfOnKqobdvf9RuXFkfF1uVSikZGR+iBe7fRurVr5VmHc/0Dpe9j4Ifvcu8und2l56Ec&#10;bH/KYdfjbjnLwsLicXk4H/9XZdJp+vTLT+XYxU8+EUXr95dKy7bvi94Lg8MDNDDU539f+rq80gbl&#10;N24pveSskVH+CjQivv2BbvL2M+wuzyREtpEzRMiSH3z3llNLeiwJCsrm5TMKA5BjdpGBoiAkXp5o&#10;WfJryDGSJ9kIAjjk1lB/nyx417Jgy73OA4C9GcQSj77pmNldX4ieKllkvi3pBLFXEgkrs4xLlzZY&#10;hQyIJHsWyHIDzNck0cAEUVtvfbcBPH7KxV7g8ayaJ2rure8SgPOv61aKqgAQjwtVoAh51/X5lpjz&#10;HMOTAp9QQlnZ9d4DyKfX1suiIfKQU3znssgnZTV2Bf+G4sqX4eMsw9xvjgHQTnSgcRUAM7OrZL0Y&#10;LCs2YfuotRuTR+8dHnCWW44uDJLHL1zwAOCgQ11dnZTKZv3absb+/U9Rs3kx6+7spp27dtIjjz4q&#10;bpptLc7yuW5d8r60tCAwn1tnm8pkaIKvXwK0tnf4ly2f0uyuWdz1+uWXT3rNOdL6dWW05SUwN8+u&#10;0bptV2sbrVtYoG3b7qF77tpK3d3dTpmSaaLfKthvuxS++uozak23iCXMLmGQZJZB8Hf2hshkMtTe&#10;tjTCYCFRmSF3QkYy1NraTB9/WpyQdfbklAOc+AXn5JlTYTb66svPqMsQ6tULq+nxnbtp7+59tHXr&#10;ekplnVzOJ4iKDnziSVRK5iGd5r620B+/O8VSEhx82uxXb8gGJ5ad+YXF+8PLl0cGB/29xVtrPvLI&#10;w7R3917xQmjJOtfqtpbKXINbM0YJIOvz07R6IXmk+aXil59/o/6e3Mt3cyZDDz5wLz3//CF68fiL&#10;9Pzhw7R/z1P00AP30dT4KHVoRHIOVrr7yV1hdYtC2kk3UV//4i/5lWB6gpWE7tpsXLeWtj+6nXY+&#10;9hh1dnYK+U5nUnTp29Iv4Emwam4mT3bcNUtRc0uWfvixeODLubm53L2m3ij33fdAmK1iHDlyLE8h&#10;wWmxYIgP3e/WTLe1t9B3CV3QGe9/+FHBuHu62unnX38OsybCG2++QwsLC04hl0pR1vxfFbNY1wJb&#10;tzjLOpY2SPscH4XnFJ4K6RRlmzOirHnp+NKU87/8fFnkc3RshO65pzLPHv7vtnPP/48XLpQPFLx6&#10;zWpZV57N5tbgz69e/DlnwfcMl+sfKL6/fKVYmGNFWW6+EVwWiZfBJcWOx9ySrJa2dvrgYvVr3deu&#10;W+Pbb29rp7vv3kpP7HyM1qxdoFb5L2OFdvJn1fjYKDWb9fy8BLMzwW4bh57LxfSw6cyZl8OsRcF5&#10;q1k+0ChYeQqA776nf9gDgAPm8cstW6+9ZV3XlltlAEiLJfVCXEGKihChPGWCIfWeyOK7KgKscgF9&#10;QT/y3LXN+mlY0Yd1CQBvo8deDcu0dVIi8DaAzR2OfAtZ53gKqtgQEgqyqH32yg6s4TekHhZkkFfv&#10;TaBKEj4mZJKVCaZumQv1AOjoIzpdx10AeAkABwHk6zQ9T9TKHgD1VAC8QdSn2yTyvMFV3wdPDOJQ&#10;eFmG/BjFViizMrc4ZuswEfy9YszIsMQgQAruCykT3AdSNyvjNLaDKACKuyc2Ar5W7XAx/PTLZTp9&#10;+kW6+EVpa3SIr7/5jH79bWn37LEXXqAtWzfT2NQEDQ8P0ezCAr37vrOqV4pPPrlIBw8eoo/fTz4G&#10;4J9bt+iLLz6nDz5Obm159fw5+rXKF9IQTz3xOI0MDVBnRyd1tLfR3duSu4kmxZeffx4eqiuuXbtK&#10;H3/0Ab379lvhqaJ4753X6fT5xa3awB+//SlEjJVOvI1VV18vff5paZlfDK++coGu/720bR7Z3+C9&#10;9z6gd997n65XGTSK8dNPl2n9mjU0OjxEg8ND1NnZI7slVIt/r9+gD98vXI5Rb/CSiuefe47WbVxL&#10;szNTNDQ6QqPDg/Tww/fS+Qvn6Od6egVWCd5a8d77ttLDDz5EL7/4En2UcIuvSvD2W2/TmXNn6PMv&#10;iy9nCnHz33/ozOmX6Ldflnf+/vjlBzr6/LMSsLMeOH7iaCJCwortYsu/SuGRB9hrJkd6Jicqiymx&#10;FFy9fo2OHj1Gzx7cRzu2P0ZbNm2mJ3c+Qc8fKr9zQ71x9vx5eq3Cd8JPLn5Eb737Dn37xRfhqUQ4&#10;d+o8XUvg8Vcpvvrsc3r77Xfo9KnT9G3CHWPqgUceeoQ6Ojqpp7+POrq66OnnC5eCJQHH0Hnz1Vfo&#10;wyJL7BbDlT/+oL/+rCwO1KmTp0RZtZKx8hQAl76lf5vZA0CJpRAkkBoloSHJDBUCnAcEx3oHeGKk&#10;FlA5hjpAukDCSpAjex51wGou9YP4gkCpJVw8AOq8C8DW+4myXc4FHtv/icLCBOljpYq3+mP7Qu2z&#10;D1jHiT0IWCnD5fQYAhzKp/4W5cIqN1aJo8BKBw3kyEEA2S2+Xjh5hqhTPQCwBOD1yh72S8J53QVA&#10;FDC6S4LIBhRLVg6tjBr5FdnDtTLKLE/S9XpB3lCn5Ne6Cu4PyHPwHSmvXVxf9mDgOArtRAere4BH&#10;REREREREVAaQ+CsVkpiLH7wv5WRniSrXdEdE/L/h7JkLct+sdKy8EXz7E+9jRDS14IgTyD7IirVe&#10;5hEaY6n2xCdwa4e1Hl4FsEx7ImVIk7WqgkxJfbCK8rmJ3BZvQpyVhNn+sdWfCRpboidnib6rpwLg&#10;XrcNoCfp3N8xor5Bop4BR8g5Sn7XkH7nYwNEXYPOWs/fW/vdJ59nF37+3d7n8nb2E3UNOOVGN5fj&#10;431EvQMu6GHPOFEfL+FgxcI0UUcv0ZnFtyJbNpy84BQALEcj80TtPUTvVWd5rQpnX9FdAFjOVPki&#10;Mgiyr3INmca5PPnDEgsrs/gNZQLkVBULdlcAqwiAXKI+OQ/ZN0s55FOTxCnQZSysAGIPgL1RARAR&#10;EREREVFrDI9NeAVANci2ZGS5WUfX4rE9IiL+33H02JGq77VGw8obxTc/cnQUouk53QJQiYkn5iBO&#10;xkrJn7zXu7diGlIEgoXf9jhIGCynITGTfEUsqL6cbUets+gTyBxvZ8jr73kt+uRM/ZcAtHU58j++&#10;mqhPA9Kt20S05W6i1RuI5tcRLawjml9PtHoz0cIGotUbiRbWE63b7PKu4WPriFavd+fX8W/+rkm+&#10;8/mNRGs3EW3a6uqfXe8s4EPjRAOTTnFw7nzYy9rh1DmiHh7zGNHoglNA1FMBcOaCa5vjAMBCL8oo&#10;KIkMmfdB+izxN54YXl5N8nkhi5BlI/eSz3jLcLJE33/XsrJMAXExOPAff84QDfD5VUSZdqJ9B8OR&#10;RkRERERERCwzmtJuvXl7R3WBFqE8+HSZgkNGRNyp2PXkU3cM+WesvJGwAiCddi7bbK1m8ugt9CEx&#10;N4THE3RDxK1ru5B6WGANibLWUKlL18mL67oh/6gTxJ8t2uhXASEzfWTXe94KkD0AWKlRzyCAm+91&#10;LttM3Nh9my32q9YQffmVO8+Rv//4jYjXuv32B9EfvxPxfun8eeU3or//4sUzRH/x79+J/uLvfxBd&#10;5U8+9xfR31eIrvzp8v79J4d35UWPRP9cIzr5EtHkKrWCTzgFwNk6KgA43gCCAI6xAqCH6N13wly1&#10;w7lXHflnJUAxS7v3AADZDxQAIleW5AeyhTxekVAqqazyOn6Uk+UdIP7wbDH3Gforyzpmc0txmtuJ&#10;9kQPgIiIiIiIiFqDCUkm1USZ1uTr/y2kfGZ5t1eNiLjTsGnT5juK/DNW3mi++F6XAPA2gOzKrMQD&#10;xMW7PNt1zubTEyx7zBAm5BFyBUt9kA/H/dIDQ8asUkHyG2KXp6zQvvJaeK4HHgA/1nEJACsAOAgg&#10;t89r0Fu7nHW+XvjnX6J1W4h6R4j6eReAfqJgz+ua4uR5VQDwdVggausheuftMFftwEsABtQDAaRf&#10;3PONLHvvFCOfUEyJ/KkM+mUrJsifX45i5BqKBXteYj8E94Ov37Rp7wNJKjfY0YHvQ14CsKdxgwBG&#10;RERERETcKdi0YaMQE9567o3X3wxPl0WTRrqPiIggml41VfR+6OvpLXp8pWPljeirH9wSgKl53QJQ&#10;t6pji7sn2yBTxkIauuSHpCbPmm8+oQgIyyLKvZSD5wDqMIoBOWattWpJtSSNE6+r560Nf1jeiLVl&#10;sWkbUbZTd1SYdt4A6+uoAGBsuMvtgMBKALbAs1t+vXDqgotvwNdlfI2LYVBvBUA/7wKgHgDYEQHy&#10;m6fAsnJjvntvFpVRyBk8V/i39QCQ/CDsqEOTj1OBsnxe4wXkybDWae8FyDYvAdjTWJF8IyIiIiIi&#10;7lT0DQ9RWrc7fOWN18LTBXjtFRfE7E4kNRER1eCpfXtFicb3BO9IBPDv7s62vLx3Clbe3f/1d24J&#10;wBRbztmiDhKipAgEBoTIkiZL8iVPQO75u1hSQbygVLCWUyVGIEkg+Cjv61+l66INSfOEDfk5+j5v&#10;oaa7ALACoK5LAO4hynYTTcwRTej67TVbwly1xYaNRL2jbjs8tsCfuxDmqB1On3dBDvm6TPI2gHVW&#10;APAShAFVAHjZVYWWlSevFAhl3cigkHrIFRRNyF/suJFJ3CM25gDOW2+ZAjmGvGvbHASQZeipuAQg&#10;IiIiIiKiXjh34axXAnCam1lF/16/RnTrJv340w/0xpuv012bN/jz51+po7dlRESDY9OmTdTUlKJU&#10;OiP3R6rZKQPefifZlr0rEStPAfDVt0S89+LUnG4DqGvyfWAyJTCeiBtSzvl8JHQm+8YC6l2olZj7&#10;34Ywefd+EKFAoeDJka6NlsCDbB2FJdUSOlVIiAJgmqh32Fniv6+jB8DWbW4XAN6JgGMqtLYRzW8I&#10;c9UW69az+trFAeCdA87WWQHAuxTIdeDxdxO9W0cFAMcA8EsA2J0eRNzKGGTVyJ637hvCLjJliD7y&#10;eqWVqRdLV/LW9Ws93u3f5tFz/jNQEDDxl+UK025JSYwBEBERERERcVtw7tSLND48Rk2prCP8qSbq&#10;6u6iw8eOhFkjIiIUUI5x2rRxc3j6jsPKVACkUhoE0AQtA0kXQgLyo8RGApSB5GCNtZIbIVYg54Y4&#10;WSKFtdYgTwV1akJ+G5Ud5Ev6CTdrQ6w4CCD3l9eij68i+qGOMQC23EuU7SAan3bKh5ZOovlNYa7a&#10;Ym6tGzsHQewYrG8MgLOvuSUALBOjc0TtvURv1TEI4CuvOwXA4Kha0RHV3wbdAyE3JN0rAYopogw5&#10;h/x5+VSFghxnuTNk39dvFQZGsQBPACjQsHRFtpBUBQDvZsEKgL1PhyONiIiIiIiIiIiIiGgArDwF&#10;wKXviJoyzm192CwBsITbExqQKENiZF21tZDqORAo8RIAGTKEyRMsLcMR0+W7nuPt0fJIFAiT+fTu&#10;1GiTSZPGEugecpb4n+qoALjrAaI2jgHA/Wfy1km0UGcFAG8t2K8eAEzAz70S5qgd2AW/a8RdP5an&#10;lj6i114Pc9UOb7zllgCwAkDk0iitODG5hmzj05N2K+dGnrzcqnJMlAlWnrUdL8toE4oqPod1/1am&#10;tW54H3j5nXHbAIoSbcYplA7EbQAjIiIiIiIiIiIiGhErTwHw9SWiVJZonEkHBwFUIiLWfEOY4JLs&#10;STcIlrFwgkTJ8gElODieZ2ENCVSgNJDjxtIPMsefUAyAnFklBNfB1ndRAAy7nQ3quQvA1gcd6ead&#10;CMY4CGAX0eo6LwFYs8mRf7aEt/cTnV88gM2yQbYBHCMa5eswS9TWR/RqHRUAr7ypWyDq7hAinyD3&#10;Kjfe08SScib3kFPIG/IHSi7/GSiyQiJv5V3qDe6dUPZxf/ESFuwCwNtZigLg2XCkERERERERERER&#10;ERENgJWnAPiKgwBmcq7znsgowRG3ZVj9OY+uwQexEfKjpNtGRwf5Efd93c7Pkx+jOJDylqCBXBl3&#10;afQD9cpvbR+EDuSKiTcf5yj4k3XeBWDrQ470cz9GZ4myXUQLG8NctcVaVgCMEPWNEbX2Obf8euHl&#10;C0Q9I278vASCdwGoqwLgDacAYEUWy6n3LoEywHiSeIJvSDtkFTLnjxnCj7xSh5FbKAOsXGNnC5yH&#10;mz8UBZBnqyiQbSw1jgV7A/CuEvviEoCIiIiIiIiIiIiIRsTKUwB89o0LAsgKAG8dVQVAaLVn67s/&#10;BtICSyhIEc4hMYnST2v5BBGyxMpa8mGVtefQL5AuIXamj/zJ6/6Z/PESACahl+uoANjMSwC63Dxx&#10;P9h6O78uzFVbrOFdAMaIBsaJ2vqJztVTAXDexR7ga8LKl/Y+otffCHPVDuwBIDEA2ANAYwCI4ghK&#10;JCiP7JaTKtMijyp/Xu70E0oAb8VXxRMUCvAagMxDpqVeVphpXQXKA63PKybYA4C3kORlABxHgXeS&#10;6CDaF5cARERERERERERERDQiVp4CgD0AMlkNPqakBtZ0fCLAGYg3yAoIUl5eEH18GldpS6qQsFc6&#10;CJG3wCpRknbNjgS+HbNEAb+576zI4N+yDeAM0Q8/hyOuHbY8QNTKCoBVjsRlOAhgnRUAqzcS9XAM&#10;gHGilm6is3WMAXDmnPMA4GvHWzDWewkAt9U3TjTI2wAqsea19F5mmFiDzBvrvSgGjMxxGjQBBK18&#10;5XkIGNlDe16RUEzWoSAwyjLpiyavPNN+8ifHkdgfdwGIiIiIiIiIiIiIaESsPAXA1+wBkFbizK7T&#10;JiK5J/1FPq3V0hJ0SbDiG/LP32GBBekB4bFkydYjv+GGbcg+iFhBXSbQm3gA8C4Av4Qjrh3uVg8A&#10;xABg8lbvGAC85ICXP/ASgGZWANRxG8Az550CgK8XBwHkGAT1VABceMN5PmAbQJEXbGupv0XhFCqp&#10;SsmfIep59wBkz3gBQGEAUi9Jz2F9v607r37Isbr9yzIAzgMFQFwCEBEREREREREREdGIWHkKgC+/&#10;JsqYJQDeygkLO4iLujILkQnIuJAckCP9DYIu+QKig2Py3VhEpR5bv+bBVmm2Dn/clGNrL4+DP7sH&#10;nRX6ch09AO562HkAsNs3ByNs7SBaWB/mqi0WNjjvh36OAdBLdPp8mKN24CCArHzga8VBJXkJwmt1&#10;XAJwgZcA8PIHtvpD5oyMQKYtsRflkco9YgBYwi95+JjGvuDzPm4AZB5taDA/K6OcEP/C3htedo0y&#10;AksGZBkAf591MhSXAEREREREREREREQ0JFaeAuCrb4iy8ABQ4jTGJIXd2K3rvSVEfEwtq7Dgy1pn&#10;KAn4k4mNIf4oG1o9/Tm19IMseTKm5UCUREmhKY9YKVGTIIDsATDoIqrXNQjgg87qPjquCgD2AFgb&#10;5qotWAHQp0sAOvvr6wFw9rxTAPD1Zw8AUQDUMQbB+beIhsZcDACryLIyCHnFpz8O+dTdAfISFFKa&#10;H+TdehPwPcG/rVIKpN7WIdsI4p7BceMhwJ+sPOFzHEiytS0uAYiIiIiIiIiIiIhoUKw8BcAXl4jS&#10;TUSTa9z2bSDwlvQUpGCtM0iOJVT+PAi7EiI5hm3XQLpQls+DgGleqRsBAk1gQrGW2vaUfMluBjNE&#10;XUOOkP3yYzji2mHbY0SZLhcAj5cfsAJgvs5LAOY2EPUPuSUAvCPB+VfDHLUDggByAER2X+/oI7r4&#10;YZirduB4B32jbuyQG1EqQRFgvAK8zBrSj08ErYRM+zK6vaXIqi4rYDm3OwV4zwOUNd4G9r7w/cFx&#10;3HNcx2xOeZFtJToQPQAiIiIiIiIiIiIiGhErUAHwDVETKwAWjDt0CSWAuDdbqyZIOwiPIVj+vP1U&#10;guPJkVEiSH6Us+0ai78lTDiOOtEuB/5jF+ruYXfs+0vhiGuHu+8jSqsCYHzWfV9bZwXA/BqiPnbD&#10;H3FB+Oq6DSAHARx212BYYwB8WEcFwCuvOs8HTiKj+GRZUcJtFVdQOIlMQ0ll5dB+WplU0i+yHNwj&#10;Vt6hAPCeKmzV1zrZxT+vDSixtE5ZxqDbAB44FI40IiIiIiIiIiIiIqIBsAIVAF8RNaWIVq1WsmJc&#10;mmGdHwChMSTKEn4QIZAhf07XXNvlA0LmrdUfLtmWgBli5IkU+sQWfkR2N32RMhM5BQCTYI4I/9WX&#10;4Yhrhy33Ow8AduHm5QfNXXXeBeAW0cwaot5hZ81u7yE6/2aYqXY4yUsARl0gRh5/2yDR+++HuWqH&#10;cxec9Z/jADDB9sosyKLZ0s8qBTifPS7ybBRPxbax9HmRHzIIJZeWs3KOsvBiKZB5lNVzvASnpYPo&#10;6agAiIiIiIiIiIiIiGhErEAFwJfOA2BqLkdk4MrMRAXrnPOIeQnruydOhnzhu89n3PoLCBWIFIiQ&#10;OQ4lgkT5NwoIBA1EnbwEgBNbgTkOwIcfhyOuHVgB0NLj1v+z9ball2hhU5irdrh1k2h6rYvEz3PB&#10;2wCeqmMQwBfPuBgAogCYI+ocInrrrTBX7fDyWfUA0F0AWJkF+RWPFsgTZNLKHuQyTFoP5IuPyZIC&#10;9nJAQEBbr9YjCgWVWW/ZV28D8Tow94bIMB/nPiLYIB+bJWrhXQCeD0caEREREREREREREdEAWHkK&#10;gK/UA4Dd1rGeOc9NGuv1lcQLmTHEKc+abyysNlky5S2msLAahYAnU1Y5YJQMaDev/YC4MdHjrdS4&#10;HxyE7u23wxHXDvc9QtTc4XYfGJkjau4jWrUmzFU73LzpFDk9g25O2H38+MthrtqBPQC4bSbhfM04&#10;COG7H4S5aocTJ4n6J4h6TQwAyI9fe29kS2TVruuHzIHo4ztkEPcFFAsa9NIroFA/2jXKMJSzsuu9&#10;DtirRfsIZYDcC6ucPO1/LhxpREREREREREREREQDYAUqAL5WDwAmrUpUQLZBVvAbBEeOm4BpPvCZ&#10;Wi5B4OECjXXN4kptygoxCjwBpC2jgIC13+aDIiH8zd8lCKASqtZ+opdPhSOuHR7ZSZTuJJqcJ+qf&#10;JmpqJ5qYD3PVDlf+dPPQxwEQJ4iy7UQH60geOQgfx17oHXdr2Ju6iD54N8xVOxw57BQA7AEga+xZ&#10;Ns2OFNjm0pN0lUUoCbzsaj5L3q1lHkoBf569AfS7lWVv8cc5/Y4lCVKvTdo3L/+8BKCdaH9cAhAR&#10;ERERERERERHRiFi5CoDJOV03rUTeExxD7L1bM84by2ke+THkyCoVpKwqBqynQJ6llL9rAELUibgE&#10;6IcoINRyK9ZTo6DgbQD5OysCmnuJdu0OR1w7HHuZKNXhFADcl6aW+u4C8PVXRH2sABgj6p1wHhB7&#10;6hhB/uIXrt2uMaKufrcc4ptvw1y1w9MHiLqGifo4RgS2sDRWey+HiB2hRBzeAj6vIfHI7+UzIOv4&#10;7uVY6+A4FV5ZYJYgFCRbp/6WrSw1sRfH/mfDkUZERERERERERERENABWngLgM40BMDljIpOrKzKT&#10;GhBrrLXn756QWwIfWlG1nM+jScrCKmrK2jxWUeDzgViZtnHMl2PyxOR/ypFwXgN/17ZwxLVFTx9R&#10;to2orZso00Z09EiYo3b48COibvau0Pns7iXa/niYq7aYWEeU7iBqaiOamQ3P1hYPbSfK9OgyFlUM&#10;iYxAIWBlxy5XsQqmEp+4L5BflFCQc/0NpYJ38zf1euUC5FjPS71QZqkCi4NYor3mthgEMCIiIiIi&#10;IiIiIqJBsfIUABc/czEAeO/2wVElMIbghAoAECix7MOCiq3UjHJASE2R7dKEwBvibr+jfm+RNRZW&#10;KAq8IsIoKZCXz8MDgCPxc0T6mTpa4Bm//Ey06ylHvD/7JDxbWxw65Nbg81yMThB19hJt2hrmqi2+&#10;/ZFoz36io88RXb8Snq0tNt7ldj6ACz0rtPg7b70HucHSAK90MnINeRQyb5VUkDfIKfLqOQ56aBVm&#10;vq7wXgnkHL+lPW2bI/9zfVJuFVGWYwA8E440IiIiIiIiIiIiIqIBsPIUAJ+yB0BaI+er9biA6Ggk&#10;dEtqxLqpx3x+G8gMFlEc13X5eVZ94ynAVlqxpCo5E1Jl8njibyysaEPq0/6MM/GbcNvQ8Xr0zuFw&#10;xHcuNm4h6u5XJcgqN/6BkTDXnQveArJ9gGic41moAsqTeSiRjExDbkUJha0lcczItpU3yB8UW5bY&#10;Q9aRz2+paQNpmjp9WSjSlPRD4cDKAAkCGD0AIiIiIiIiIiIiIhoRK08B8NlnRKmMKgDGcpHPmYwg&#10;JgAIipAakHL9DnJV0qJqSJEQLUuYjEeBJ076nY8h5oAna8biD3drfAfhmuB+syJgmqh7iKi9n+jG&#10;tXDUdyYGxh0B5mvJ165/1C1F+H/A5R+J+oaJukcMkVaZEY8WyJ2RRZEfVZaIHPIxVQR4mTTyJeQd&#10;8q2fXmZDGQ4s/r598+mVCihn+8FeHDMukOPeGAMgIiIiIiIiIiIiohGx8hQAFz9VD4BJ9QBQIgLy&#10;I2TJEhcl40KADHmBxVQs8UpgQNqhJGCrvl8ioPV6EmR/w7tAk29fiRzakH5o3XLeumNPEg2MEbV0&#10;Eb1Ux63wbifY/b9z0C3nmJgjGhxxBJJjA9zpeOMtomZe/z9NNAAre0D6rZxg/b94tpSQdVGAQell&#10;vVtwnuUQngZYx288VnAfeGUDLP9GeeUVDVyf7lggnjITTpZ5F4B9cQlARERERERERERERCNi5SkA&#10;PmUFQJOSHXXDB5H3uwKApAeExX9aN+lS1lGQH+QzUdE5v3gTwCPAKABwDgoH1OHL6rIFS6KYjAmZ&#10;miZqGyCaXxuO+s7DoaNE3QPO7Z/ngnd1YNfz5naip/aGue88PPK424IRyp88F3srU1AOqGLKBrT0&#10;+VWGhfhzXvYKUBmD4glLWZAf8i9KAVOfv3dwLwXHfFJFBJ+T7TN5DLwEoDUqACIiIiIiIiIiIiIa&#10;FCtUAZAmmmTL6UghMcmzWPJ3rGdWbwGQGf8JYmQsqnkKAWv91E+rLIASQUiWJUuGzHnlgXoE+OUA&#10;2AaQFQBKoHpHiDr6iL79IRz5nYXpNc4FXvae510QNJp8VzfRus1h7jsL/1xxuz506vIHEHyvCIAc&#10;w8MFMgSyroomkT+zBh/yKseRR2XWKqIGtYy9F3x99lgg6z5BaabKq+EZl5/b4F0ADkQFQERERERE&#10;REREREQjYuUpAD676BQAHDxvaFzdppVgw+XZkhdLgvxxS/ZDYmMIkM0jv0HClKz548YSKy7a5nfY&#10;hlhm7W9DtngNNVtxW3qJdtzBVvDzrxL1DOm4x4kGVCkyOkvUP0LUM0506VJY6s7BydNO0ePX7xuC&#10;Lt+tDCGAH+TMpkBWUR6y5xULRuawvMUrBLQ98Z7R+4jrk37h3tF6Ubf0EfcKKwFYbjmQJe8C0Eq0&#10;P8YAiIiIiIiIiIiIiGhErDwFwMfqASCEZVxJpCE5/jvWP4M4mePI4/MGhArKAhAmqwSwBAvteaJv&#10;+2AJG/qBvAjUpgRQ4gDwGmreT32WqG+MqG+K6PvvwtHfGVi7yQVw5LH3sxKH51nJJxPJjn6iBx4M&#10;S905WL2JqGvY7fwgHiog1kgqkzIv5hh/+mj+hvxb2bRkP6yTP71SQAP4yX1ilhagjJdb0ze+NsgD&#10;Wca9wuW5XlYA7D0YjjgiIiIiIiIiIiIiogGw8hQAX1wiSjURTfDWaVAAgMDAugmLKggLyIohN57s&#10;WAKP42a5gCdUyFOEgPEn1lxL3doHT5a0TbaUoqz0zygXpP+sBNDvHB1/ZjYc/crH47tdoD8mk+Nz&#10;joiK9V/3vOdr2j5INDhG9PuvYemVjxdPELW2uWvOCh/IU578BUqm8NPKDiz5UAxAeSD3gibbRp48&#10;quxB0QAPGngJiHwbGZVjNhaGjoGXbnB97MHBMRziNoARERERERERERERDYkVqAD4WmMAzOeCAAoJ&#10;ApE3vyU4mTkH4iOkx7pBg0RpeatIgHUWea0XAerzxMxa/jU/yoFgWQKGfqBebGnIpKp/kijbRnTw&#10;aDgDKxcffEDU2U/UzZH/OegfCKXOqXhB6O4OnO+ubWENKxtXrznPh84+pwzCtYcsenmw3iiQH2PB&#10;B7FHPpB9kH9WpMjxoA5fbyC7dgtCH3eA60E+XCeUtzLP49ClK3wsE7cBjIiIiIiIiIiIiGhUrDwF&#10;wOdfE6UyRJOriAbHnSVZSIySI7g6W8u9JUwgRfxpo/ULmdH8No8nScFvECEoHHAuTzFgFAZQAECh&#10;wAlbu0lZXg4w7o5je7WWfqKufqL33g9nYeXhxj8u4GF7pxs3W4sxDzJm9YDgueLx8w4B6Taip58L&#10;a1q5eGyH2+ZRdpBg4qwyKctZjELKyzJkwyqrlKBDVr1cq9x5GQ3Jvn73dXIZLAOArEJe1SvD12f6&#10;JZ9WAcafM0QDHANgxi0B2BeXAEREREREREREREQ0IlaeAuCzr4kyrABg9+mJXIA0T9oNyfbE3BCg&#10;kMx44gNiD3Jj8lpyZZPUb8iTL4N6wuMm5SkNoJjQ7duYDPPxbl4P3+fKX7wYzsTKwtw8UXMH0cAq&#10;t+UfB3FEBHwZt66FZ6vz+CzRwChRtpuoe4jojffC2lYeDj5D1NJD1DniiLIE3lMCbxVDkKs8ebXe&#10;IlYWzdZ/kFu/FCD4DGXUKhmg1LLKKl8mlF3riaDxK6RdXQKQiTEAIiIiIiIiIiIiIhoVK08B8OkX&#10;dDOd0hgAuvafSYnsc27IjXzCes/5AuIEUgWX/zz3fEt8jMVeyJIhR9Zy6o+jTe2Pb0Pzo15P8jg/&#10;W/71HPIJOePfE0StPe43b4G40nD9P6LJBaLmTqLRMaIJJv+87eEU0Tis4GzV1jngOQMx7hsn6uh2&#10;8/TWCvaC2P6Eu4ZdQy7II+REYkLo0hOZh0C2RHbMdyuHcPsXOdLvVlZB7kHmIfN5soe6zG/kFQWB&#10;kWMkf2/pp1wr9sbR75nOuAtARERERERERERERINiBSoAPqd/02miKSZPTBrVbVzWKAfbmAlxssRK&#10;SZKcNzECCghQSIwMgc8jUUrW0B6IPhJc/EGcrAUX5aQuVVCgX1IPW8WZ4LE1fJKoo8dtnXf8eDgj&#10;jYtL3xOtWk2U7XTb+41NOtI/xuv/db7g7SAWceMOz9eSPQR4pwcOCtgzQvTSmbCFxsat/4gefIQo&#10;20PUPequpXevt8tWAgWUl6dALkUONbClt/xreT5nlWBWzqxiwCsNILu4L1QJ4fum561iAooBXxeT&#10;fs7DCgC+dquImnkJQAwCGBEREREREREREdGIWIEKgC/o31RKyROTId0JQMiKcXnGTgBCxpnE6Hpn&#10;IddKbmTrMutebcmNIffWDVqs8nDbBkkzbtw4hnLom/+t7tLeyoo6lIgJodJjvK7ak75poo4hFxzv&#10;oUeJblwPZ6ax8Pxxov4+ovZuF6uBrf5jbPVnzw0eu1432QIRc2Dmnq8LKwA4f/8oUXM3Ue8w0ZP7&#10;wpYaE6dPEk3NErX3EfWN6lhnnJs8r70XQm2IOeRIfuunl1eVK1YEiTyY8/jtjxn59vOqx3x7IP2Y&#10;ayX66BeO+ethkiho9LuUY4WGKgD4k5d5RAVARERERERERERERENi5SkAPtMlAOJGziSGLeXWus6W&#10;UFhZQfpBegyRkfPGagrS5Ek76tP84qZtSLxVKIB4+T3azTaC4T7vUp8lehrwz5M2JXP4lLXy00ST&#10;s0QTM84LINVONDVP9NyJcHZuP86/QbRuC1HHoAvk1zekyg71zoDFW+bDxDzAdRLlgOaTOWLSrLEC&#10;WruIsl1EazcRffpl2HJj4KtviTbfQ9Q37Mj/wJhbAiGKDyXLeSQeW1VyTAudBx+JHzEuVLYgP16m&#10;MZeQPbsdYKBMgILLt6H55DOsWz0A5BrgftB7Csd8Us8bzsOxDXgbwL1RARARERERERERERHRiFh5&#10;CoD3PyVq0hgAQ2NKyI37PyzK4rqMrcsMwQfx8a7NAUny5N+SJCVEUgfqtyTIkiUlq96yrYRLvutv&#10;kNs8hYDpjxzncqo8AOGTyPGriAbGibp7HSFeNUO0/yDRl5fCmaof/rpO9NJpovkNRH0jRL1M/NnC&#10;z0nHy0oMUdbgOsGCrMHwMKdWQeDnXH9zGd5GjwME8u4P85uIDjeAEuTKFaJTF4jWrCfq7nNeGuy9&#10;Ma7yBGWTKIN0HuT6gpTjeqt3COTQl4Vs8W+zhMAro1Q+Q3kN5RxyJ0oX1KeEH8d9PvRN7x/8luuk&#10;5/M+uV+sAOCtK18IZygiIiIiIiIiIiIiogGw8hQA712kW6kmZ1Edxfp/kCijDEB0cktavAUT+54r&#10;ofJERy39IGOeqBsCBKKEc0Je0Q7KmVgEXK4g1kBIrviYEn4hVLC2WqUA2gRhntE95fuJOvpdG/c8&#10;SnTgENHp14h++zOcueXFTz8THT9FdN+9juxn24iyHU4pw0SdrfaspEH/5ZpgjqAU0fFjuYZXqliF&#10;iCWnZt46B4iyvUTtA87yfO9DRGdOEf31S9jT2uDTz4j2vUB01wPOG4Wt/RzrgAP9sYKGr4+XjVCx&#10;hDFiboxsyNyo7EqAS50jryzAfAQWedlakPMapRcSyqAdBFnM649tI+gbnwtd/3FP8HXmpQ1yfeeI&#10;Ms1EBw+HsxURERERERERERER0QBYeQqA9z+mW+IBMO9iAFiiI8TbkBpYTMU6GRAtEDBYX/POme3U&#10;hFAZko98Qljh1g7iBKL+v/buB0SK8n/g+DIMLMuyLAfHcRwHchxycByHyMFxyCEcchwiiIgIIhJC&#10;REQEERERRVFoGElGoVQYGhVFioqSYaKioqKSoVKSkmJS0R8qSrTw8+N55nlmn3l2d2bvvPru/eb9&#10;goe923nmmZln5sTPZ555xqmr27Dtq6HS5i6wvbuv2zbtJQIu5zgGTHCmAz71s2lP32EejZ6xV0F4&#10;x5BIpU+kb6HIvFGRFQ+JPPK0yMZXRd54S2TbdpEPd4l8vFvkk09Edu0V2bcnKh9/LPLxeyIffijy&#10;0Xsi7+8QeevtKKGw8TWRx54TWbHOTMy3QGS+2laXSFnNbj9ohvOboeBqSL/azxE1SsMJKG2/xHef&#10;TYBrj0svNwkOHdDaeRpsf9u+UW2q0QVj0bwAajREh0oG9EUjECZXRMPwH3tGZOMrIu+8LbLzHZH3&#10;d0bHuXeXyP5dIp8eEDl0WGTfbpHde0V27xLZu0/k0GciJ46IvPeeyKbNIo8+IfLAgyKr1kRt942I&#10;zOsX6RmIEhDzhqNzoK9Hk3yKE0T2mlHfqXNuhvfbY9GjAkzfJK4BtY55vCW+jpxEiO5X93tTz7bj&#10;Jgfq2lDnyV6z9ppyA3w7CsFsq64Nm5gwfxt6dId6xGGJSLFT5E1GAAAAAADtaO4lAI6dkbsqAaBm&#10;k7fDpfUdZxtAOsGyDlzUp/OIgBvMxHfVnRLX9+6i2qDLBlGJtpzv1O/6mXUbYJk21ac730AcqNn9&#10;sHddbXBst2GDLTUJnG3HThaogi8n2NPLxkTmLxbpUHek+6PXz5VVgKzeQT8Q3aHuUp/9UeCqhtP3&#10;j0SBs5qsTs0x0GuKmnlfjTBQQW5Hb9SOCvh7B6O73ANmeyrgV4kBNUeBOnbb7+rOfHzH2u1zP6g0&#10;CRqbQImP235nglbbf6qunhdBvVHAFNuWmnugZ75I0CPS0S3Spx5JGIn2uWdYpGehyHzz+kjVT3ob&#10;qs9UUmNEZP6wyJAqZpLCPvUqwqGoP1WCQbWtnu9X/abq2GtGT3Bog38TFNvg3949t6NS7LVh91l/&#10;mvkQ1PG5z/vba89eK3Efmj6JryHzaa8F26+JJIFz3dm+td/p/bT9YbfprBfvj03m2HXNfBXq3Kjj&#10;L1ZFNr/j/9UCAAAAaANzLwFw5oz8XShEAacKPu3dSh2QOEG0HY5vA5m64N0JdBK/2yDHuQOqP51n&#10;tuN17PrOHVW9LfO7Lk6wZQNcHYDZde0+m0A/3idnX/RjDc7+6XZNEsDOLK+3q+4mq4DY1FNDstXv&#10;KnHQvyiaRV49mz5fjRpQwa66a22CeDWCQD9fr9ofiYJmFSjbIE+1rdZX9dXEdmr/VMAYb0v9bIaD&#10;q5/du+BuH9jjsq+Pi4NgOxmeqRM/JqDOsQmO9ZB408d6+yYQ1SMObF+Z860SFDoZohIVZjI99bs6&#10;brtsUCUD1B150xdq5ITuI/X9wtprC9V+qPr6/I1G21XHqrenEiAm6aOSAKo/1KfdJ3tdxsdm99/+&#10;bs+/PX577dm6bnGvCzOSQCcZ7LXnJLlsPySuN9O+7fP4O7cNmyQw29L969a1f2umqD7S16V6Y4Ma&#10;AdAh8sZO/68WAAAAQBuYewmA02dF1BwA6hVrKpizgU8ieHSDGiegiQMkJ9DRd5Wd4NRO4ucmB9yA&#10;SQdGKtC1w93td05wZJfrANGu6wZRNohXP9s6dntO4OVuUxV9B9kE5boNux1TV82JYF+dp1+7p94c&#10;oH42v6tEgfpOBemqDX33XLVlJ+pTwbuZaNAG9O621bb03Av256moPdWGXl8FpTZgd4Ng89y/2w/q&#10;O5soiINd83Mi0eIEtbbECRbzWkF7HDYBMab2ayJ6c4L9Xu+nTU6YkQr6Lr2qq4pqw9TTyyZEFqt+&#10;M32i+lH37SKRRVO1tzKoPrfBuU7K2L4w7cfH6iQEdFBuZ/ZXn3bWf/datH1irpG479wkiOlb2278&#10;qIs7esXpO7vMJpRsO7ot27fOPsTXoHe92tEnqr465+o49bW4WKTYJfI6bwEAAAAA2tHcSwCcOR+N&#10;AFBBmHruWgcqTgCjgxiTFIjnBDBBTvzMvR2qbYJvG3Tq4t6VNkFTHAg569pAT6/rBFQ6CDN14uDL&#10;BmUmENb74by6zQbg9jji47H1baCnivOKQXWnPj5Gs5860DcT8KmgdswE/jpgV0GunZjPBPF6f01S&#10;wQ6nV8vU/AI6sDfHo+9uqzviKii2yQK1HbVt5264ukOu9jFOHtht2UDSTnTo9Knd97j/3BEC5rht&#10;X+h+dx8zUN+pAF7ts3kUwQ7HV48IqGNWfaB+18G8atMkQNR29HGY4F4fp+ov873tS50MUX2j2jfB&#10;vWpT17fBuXNd2OSC6kN9zKYv4uvTG6mSuE5MUiC+Luw1aK4HW2y/2mvBDve3AX2cVLHBvP3eXl/O&#10;9W3bi0cLmL5398muY6/LeP9tEsf0kZoI8bW3/L9aAAAAAG1g7iUATp+Vu4UwuvuqhnDHwbsNhEwQ&#10;owMxsywOwtxgxt4lddc3wZm+y26DMRu0OQGcDo6cIDS+S20DLhtg2ZEJNoC1P5uAPg7ebDvOtuJ2&#10;VXEmO1TD2XVgbPfF3mk36+ih9CYwtqMF4jcbmKSDGuZvX0Vnn+HXAbfZJ/12BRvQO3d+9b6Z4fBx&#10;wOsEzvbueRw0u3enbdDoFBvo69/94Na0oScDtMkc1Z+qjjNCIb7Db5arY40nDnSCch3gq+2pxyXU&#10;8ZrzZxNBidEKdmI+myCy58r0iw36bfAbJ1dUMsFeA2p7th/dY7bnVH1vA27br+61Y68Ht8+c3+Pg&#10;3Qb47jbca9XZV3cURnw9O+vG67nXk1lm51+Il5tzpLdhr9mJ6E0QW7b7f7UAAAAA2sDcSwAcPyui&#10;RwCoZ7NtEG+CkjgAsgGSF8ToAMcEZzpwtfVUYGnvWDuJAxsQucmFeDtOIGTv0tsAUa9jAi7dhhcE&#10;6t9NvTi4tXXN9t2ALj5Gu649Die4s/Xs8Hi9vt2GDUptMO8s19u2QaTZjg4a7THYPrCfduSCCcTj&#10;ILTRuWh07Gbbtr49Vnsu4uV2X02J13FHTtjjsNs0/RDvk/25wTVgkyiJAN+eZ7v/NilgryN7V9wG&#10;yH6bznd2ffe4bdHH4tax14P92dl2vA/m+/iatEkDp7/ibdlHCuz1aZc714ZtLxHEOwmZ+JidftHb&#10;Nteq/RvRCRR7nlUCoCqy7T3/rxYAAABAG5h7CYAT56M5ANRz3vp96zawskGOE3jHgZYbKLrBjLOu&#10;+7u6c6sndvMCJxu02U9111i35WxH17fBvN2WHZ7tBIk2CIuDKvOdGmKugzTVlvNsuN1/vcwGoqY9&#10;Ozme+s6dKd8GZ3qItm3HDdicPon7wgbFpo6/fV3Mfsd37+2+mGK3Y+vH39uEg92m26ZZ7rZvl9vg&#10;1u1n/bu9i+4F2nH/esfnJjbsdu3w9cQd7kb75h6H7Q+3jrOe3XfVtv7eCerV9zYIt4G6PQZ7jeh2&#10;bD+ZtuIkhWkvPo82gHfW1e04CZF4f017tp69FvV1YrfpfB8fqy22DbWO3a56ZMSMzFBzJVQ6RN4i&#10;AQAAAAC0o7mXADh5TiQIRBaod8y7AaoNouydVCcYUsttUBsHZTZQcwIiG2jGAaINxrz6NlCy7duA&#10;Pa5nXtVnEwW2Xjw83V3mBFh2X1SJA127Hzbg8gI7/ekGh06AqffN1nfuGrvBpbvtODB1gkk3CIzX&#10;s8fk3yG36ztBaTzSwb7T3jzXHx+be4zucdvte32TOJ+qHefxAJ2QUPXc47Ptmu90cOz0o27brmfa&#10;swkfm5CIj8H2obOOO3ogfmTBa9ftx/gYnVEgdr/j5c424v2w15/drjmWeF17fObaiq9h0z/x787f&#10;gm7TJGX0iBjzXeJvxMy7oPvNKbYdPS+CM5pGJQC28xYAAAAAoB3NwQTAWbmjHgFQdxv1HXIT+Nmg&#10;Tgcx5r3wqthgJg5u3Tur6plx73cdMLlvB1CfJmjXgZi9S2oDPifIjO9cm7p2mLkNmPwASu+bE1Tr&#10;dW1ywQ6vd+/Um+Le0beBrQ5ObVDsBLy23Th4tN97wXwiuHQSFPEQbxO46p+99Wwde6zx+XCDWXd7&#10;Tn19/tzjVkP8nREGdj/i43eOMS72/DiBaryOX9eeP+eY4qSA2YZNIOjg2t6lN8kO24Y9TrtfdhSC&#10;ey3YZXYbuh3bB07iQF3Hdj21HXX8KpEQt+982mvY9nu83G7P3JHXx2KvQ3tMpp04IeAkNvQdfef8&#10;2uvbnjt93dprzRyHWm6L/dsoVkXe2uH/1QIAAABoA3MvAXD6vPytHgFQk67pV86pYN++Q90Erzrw&#10;du+EekGfDoqcYEwHvDaAcoJC/ay5nYDPCWrdYDeeMM4GTk5dGwDawMu2q5/Tt/tglulh/CaQcteN&#10;A0cnaIy342zLPktvg2f9vduWad/djm7LFD0BnfN73HemHfu7DUrjYzZ9YIPNuJ9McdtUy1XCxAb2&#10;Opi1bdjjskGr09+JNkwAq5c7+27r2u3o8+kco23HJg/s+nqkhvlO75M6FvMIiF1fJzGcxI+tq4Lm&#10;xLrm+ou3b49N/Wz7yO1re5xmXRtw22DdPcdu4qBZv9jf475z+kSv716Dqo6d+8IZ0h+fc+d445EV&#10;tu9NHf0aRZtsU99NiAQVkW3v+n+1AAAAANrA3EsAnDgnt0OTABhaaJ5BtsGmvRttAyEn8LXBkw6S&#10;1NwBTlBlAy0bwOn1TTs22HF/jp9/NkGPbTcOkGwd25YN9LyALxE82iDbC8z18ZhjsEGfnmXfHqPz&#10;pgG7D3EgZ4Ndt017t9zshxskJ/rDBr5qmXuH2tnXuA3zqe8EO5/2WN317HHYOjrgtX2t6jp3txPf&#10;m8Da7q86fr+O7RPbR3qZ7T+nT+N+sfvknB+9rn9szjbcfbPHqs5Z4m692UbcD871544Kscdukzf2&#10;Ux+DPVZ7597dH2ef9L74SSp7HE5Ar9sy14Re7hyD33dxu/ZYbZLLHKNez14b6md1PZp9DTtE3mEE&#10;AAAAANCO5l4C4OQX8rdKAKjAf2jEBNVOkJQICs1nHPzY4MwEYSoI0kP9zfo6yDEBtQpo4tnubfDm&#10;3D21AXYcXLqBoPu9Dcyd4FXviwmg4v2zAaH6ztyBjo/B1FdFHZ8+RnsMzivahkwyJN5fe/z2O+dT&#10;t20nN7R96PSde8fYBol6+85+6SDX6Wf1qe8Km5/jQNmO0DD9oCY61MttO+75stt3thkHmvY8un1i&#10;g1m7jtlufCz2uXyn2O3Fn+4x2EBc9YkzEkD3kaqj+t0+nmHbc7brPktvjyk+/8527KsX7bnSn24x&#10;x6qPyyaLnGOKj93sl91P1bfxOVK/q2X2PNlXNNrrU7VlflavfrTrxH1h+8dc+7p9N2Fh9tu2qUYT&#10;hBWRtxgBAAAAALSjOZgAOB/NAaAmHhscNYGPE8jpIc22mOHJOog0Aa4bRNl1bLAW3/F2g3VnPfdu&#10;dfy9Gyi5r1mzAasTJOqAzeyPHTmgt2vr24DPHpMJ0Gx9fTy2ffOst3uHOJ4PwF3f9oXZVxXA6X1y&#10;hnjHQaebCHEDaRPw2uRH3J7Tl7YtvZ5/B94st32ml9sEge0/s0y/otFu0wbVqg+c/lZFt+8kQexx&#10;2P3yS7wfXr/opI3ZDzeA1z+rPjZ9Gd+Rt31tkyR22ybREH9vi7NP7rVhg2jbH7ZeYki9qaPPg1PX&#10;9o9NsNhXWOrtmnOVGKVi9slNXMT7ZoubFHDOSZxMsN85bcV9qZJxapuTIoWiyDu8BQAAAABoR3Mv&#10;AXDkpEhQFBmzAaQJamyQpe8u2wDYCYR1sGMCbncdG2DZn1VRbdggT3+3JHlXWQeCTuAdt2sDLxvc&#10;O3foVdDkBsU6ADNBqPpUgbkO/J1g3QaSen/t5G6q2Duydvuqrt2eCeQSQZvZVrxNp18SwaoJ+OLn&#10;wr1AT++j2U83aLZt2EBV1dXtmL5zl6lt2BEHdvv2Z7u/6m607df4+Ey/6+WqrhpVYEdXOP2qj9UJ&#10;ZBPnyElwxMG4Wm62Eyc+TD/oc+n0sT02XV/dMTfP9evv7CsbVR31iIlKLDhzAejJIs1dcn0H3mzX&#10;ziGhkwBjtWvPJofc86D3z+mTQbUP9nqx59fZj/jasX1vE0C2H+x5t22aempmf9W+/Vuy+2rbiico&#10;VJ9TIqN224tFChWR93b5f7UAAAAA2sDcSwAcPSZSKEVzAOjAQ90xVcHWlMiI+m4qCpjUzypwUXUS&#10;d3VtAGmCHRXIjExGdVRwpIc4m7urY06iQH2v21Dr2CHVNmBUy526+jtz91h9r+vaQMzcSdZBrUkk&#10;6ADLrr/ErKP2x07SZvff/KxnjbfDvW0gbod3m32Pi7uuudut2lXr6uNV9dU2zc+6v0y7er9t0K36&#10;0vaPCSx1G3ZUguk/uw/qdxv06/acPogTK06QGget9lhM3+l+NQkY/Z1zLmw/2T7X65pP/Z3Z5/j8&#10;mHbju+TO+bHr6nrOow22L/S67jm2n7Z/TfLJnhP9u90vJ3i2SQV7PHECwxyb7n/nWrP9pJfbifds&#10;osH0n/47sAG+PT7VZ2abep/UuVV/H+51Y/bTJmjs77pvzKduz+6LPb82OaD6SV076u8navteuSzy&#10;IQkAAAAAoB3NvQTAsZNRAmBE3Xmcip57t8GZDq6cAEYFyioAHFNBigkidRBrA10nULWBcBzAmmDZ&#10;BoBqfR2Q2vadUQH2Drkb5Nrg1A2s9FB2E1DHQZ1p1waBeh8nzAgHGyyadvUxOQGb/6m3q9a3x2H3&#10;3+6H2Sd9HKqO6jvTfzaItO2o49d3re0xm/px8O0ElnH/q2U2mWLOhdoXtVwlU9Q66tMmb/S6NsBU&#10;ZdJsz9RRfaDac/vT7odabpMPNlGg2zBldNI5p05fu+dIFyfhootq2yYG3PbsdWb6RI/aMG2pJJS6&#10;xvS69jzaZernydodenud6MSEbc9uzyZRbCLABPy2T+z1p+s5fejvq27THpetb+vZ69iee3NO4nXN&#10;cdnr0u6T2pZOrrnfmyTX2JQ5h0tEQpUA2OP/1QIAAABoA3MvAXDkRBRkqIBsXAVdKkA0dyNVMKLu&#10;mNu7pDoYc+5Qu8+X6yH5JpC3gbde3wZpqqgkgA2ezLZsIKi+s0OfbUCsh3jb9U27Okg069hgVv/u&#10;3YXVn87wbn0Mdli/aUMlO2wCQAfgJvjW734327B3guMA111uij4mE8zZYexuAGiTE/b3+HsTOKvf&#10;1bHrQNH0sTuSQT9K4CQG9P6a5IEO/m176m60aV8nUkx9HbSbYD1OwNjjtQGzs7/2nNrrwJ57fXy2&#10;H2x9e65s8sIuU+vY9Z1HDXT7jfrDJED0Yxvm2tGPN5g27GMGqp5OUplt6n4yz+3bxxBU/9v+0f1l&#10;2rT7YJMAtk/jEQX22E1iy+6HHfWgv3OSR6odHajbeQ/Mcr2P9pyYa1Mfr7Pfbj/ZvtCJEnU+J0UG&#10;1ISJS0RKFZGP9vp/tQAAAADawNxLABw+GI0AWLxcZLEJGuMAywuUbJAXB1VmyLIN/NTPNtDSQb0N&#10;kNwg1nlOXX0OmPrx2wPMtlVAFAdgpl0dIJq2dHsqAaCW2bva9q66DSpNgGj30Ra7r3a/dLBo7nDb&#10;49UBnbmDboNTG7zpfTATtQ3Y57tNEKiOadAmFpx9jZMJ5rhs/+qJ7szP+tl1Z39tfbt9/Z2ZlyDu&#10;BzNc3Ba7rTigNevobZoAUy/zkig68FT9YOdjMP1ki+5PtQ07H4A5PrudeBtmPdU/g+Z7e+3Y4Dhe&#10;355ne22Z863KoEn+6MDfJI5sMidODph9sXMU2G3ZZEa87+aasiMcbD/ZhIJeVwXc5lp1kzD2erTr&#10;x/1p+8fpZ/1pz4VJsOjr0W7fJLx0XfWdutOvtmdHV0yKjC0TGVlm2l4SzQGwkwQAAAAA0I7mXgLg&#10;woXoLuOkSgBMiYxPiUwsF5lYFiUFVECyRC1bJbJoucj4CpHRpSJjK6Jl46qo5cuj5YtXiCxaKjKx&#10;QmSJKmZ91ebkylrdCfOz/lwRrae+H1XtqP1Q218mssjsh962aUf9vmSVyOQqkfGV0c+LV5r6ap9N&#10;26rYfVJFr780qqeKOlbbptpXdczjarn5Th+D2n/1aerodtS21Kf6Xf28MtpPtb7eP7PPum/Mtmx/&#10;6O/VPpvt6eOz9VaITKp6K6O+UmVCHZv5TrVhj0f1m1qu900tM3XVz1Pq0+yv6iO9LXs+7LGa9XTf&#10;mHbU8ajtqz5Sy+Nzo7ZptqGuE70ttf7q6Ge9v2bbtj39ucosV+3afTQ/L14d1bdlyvyu992cU93+&#10;6ui7cdMP9rj19WSOc2qlyFK17ppof/V21DbMNTJljlltI+4zp6hjnjTbt/trf9b7aa4d25+qLF0T&#10;bU+1t9R8p/ZVtaO3qeqoT7Nvqth19b6oZaoNc8xqH1R9+3egrgvV1+VekXc/9v9qAQAAALSBuZcA&#10;+GSXSE+vyNr1IsvXiKxaI7JyrcjK1SIrVpvPNSKr14isWBktW7ZWZLn6XB0FLcvWRL+roGjpuiiw&#10;UXV0ELQ6Wq4+VQC27AGRpaqualdtZ13U/gr1adpV21i+LvpZ7ZPajlqm21LbNdvTn6qsFlmugizz&#10;qb7X+6DaXRu1r+uonx+IflZtqrrq+PS21D6uMvuk+mBVVG+V+V2tq37Wy1W/qLZNWaXaVOuo79Vx&#10;PGCOQRW1TP2u+tcck+qnFevNfqn69lhNfXt8alurTP/YPrHf6WLPl90fdSym722/qPq6PbVMHZPd&#10;b9Mv6lyovtLrmqL6Rp9ns47+tP1g+059qvZMP9l9sP2ljsleO3Y99bvqY3WedHBsgnt9HalAeLk5&#10;D6YtfSx2X7391+djvamnzps5dn1MK2r7qfpCXbe2Df2dukbUdk3wrn52+872n9qn+Hjtfphg3q6j&#10;98+u7xR97OaasdeK+nnKJEDUPqqigvxlbhLDJCPU91Or5ErYIbL7U/+vFgAAAEAbmHMJgLfGBuRC&#10;oSA/Fgpys1CWb0pluV6qyM1SRb4tl+V6uSQ3S2W50VmV6+Wi3Kx2ynfVivxQ7ZKblap8V67IrVJV&#10;vi91yM1yRa6XqnJVrWvWv1qsytVKRa4XK3ItKMnlQlkuFotyOSjKpTCQS8VQLhXVz0X9+VVYkqth&#10;Sa4US3K1UJJvwqp8XSrJN0FVrgVVuVQuycWgKJeLZblcrMrFYlkulUpysViVrwoVuVgsyYVSUb4M&#10;y3KxVNL1LoahfKXqlcvydViUr4KKXA4rcimMPi+Xq3IxLOnlZwqhnA9Lci4syln1cyH6+Zz6LBbl&#10;fLEkX4Ql+UL9XirLhWJZviyW5MtSRS6UKnIuKMvZoCLnilX5olCWs4WSnC+V9bpnixX5QrWp2yjL&#10;WdVuWJYvimW5EIZyISjLiaAiJwslOR1E5WRYkjNmW6rdo0EohwuBHC2EciQI5VghkBOqBKGcLgRy&#10;sliUk3q9spwKKnKqWJIzqi3VTlCS46HaRqjbPRUW5bTaZljQPx8PinIsLMnRoCQnCmH0e6C+D/Tn&#10;Mb091Uagt6v25ahaLwzlSDGQI2EgB4OCLp8VAvksCOTzgvq5IAdNOVQI5VChIEcKgf48VAjkoP45&#10;+j6qG8in+nv1c6h/PhxE9Q4UCvr3Twuh7FfL9bai7UXbKuq2op9DORiWzHaiensLgewpFGRfIZC9&#10;5vd9uk31nSqhXqba/zQsyIFCIPuDghwwx6S2r78rFPV+qHXUfuxXPwfR77ZN9Z1dFq2n2lFtm5/N&#10;Nu0x6TYqUR+pOkcKBdlSKIhcuer/2QIAAABoA3MuAVAIQykWChLqEkihUGhYggbfFYLkZ8M6jeq3&#10;WNQ+qTZVifYve1tBxjHYtvw2mrU3O8Xbp6D5Pv4XRZ3v+zne+nUDfe3Uf++X5HEn6wfO9THL/TPN&#10;66610mgfG30381IuhPrz7h+/+n+2AAAAANrA3EsA2IAjKOrPoEGwlAyUa0GOqmuDavVzMREARQGh&#10;LSoIS0swTLfYfdJJAm+fswPR7OK2YRMR7jJb3GX120073vplNjGhS4PzYBMH0XbNz7pfG2y70fq6&#10;2Dai8xPqc6h+jopa5u5Ho+P0S7TMC+7NtVFbXmvPXz+xXpN1VPvRftUSDXqbQVhLqDj9E9VzrlXn&#10;++i7+v6339cSRLX+sPvg90dtWe06TO63s+2GCY5GiZNoealUlEJYELlzx/+zBQAAANAG5nACoOQF&#10;ITMp2cFV/Xd+aVZHfe+2X1+vPpDyv6tfJ/37Vpenldq6jfbvvy33cxxZpVnbyWC3fnnrJUiMnIju&#10;js+sT1vYj6YJlMbFT4DcT7EJg2IxSsrJnT/9P1sAAAAAbWDOJgCCsD4Qaam0ECjVB2nJYKm2vNUg&#10;qkE9tR96XxolB5oFoY3qOneSE8emAs4GdeuKuitt6wX6Dm6ybfNpv6+7K1y/jcZJjPp6yfbSzk2y&#10;jehuvX8nulH7/radOvqYVYn6qfk5bbROcjvu6IHkcnfd5Dq6hFFSIL3Ub2/6pVkbgZOkaFbHv67c&#10;Nk3/meXlMEoA3P6dRwAAAACAdjRnEwAlP1BtWJoHNa2U+kTAbJSsfTLLGwRddn8a7Vej77JLcl/S&#10;28ja75nWbb24+5e+r7Nd/H7KDpr/3eJtt8G1osr07vK3WjeqF/e/s+2wHC27e/sP/88WAAAAQBuY&#10;swkA/Sx1mB4UpxVV3wZI2W34wZH63dxhtwFQkyDMttu87RZLSvvpxd/3+y+1591T2m6yv8l+8NdP&#10;+90Pws3PQe0597pl/2KJ7orb68D+XF8vWVqp45Um/Tid4l7r0y1N+7LBfpXMIwB3/vrN/7MFAAAA&#10;0AbmXgLADLcOi+7w5ZRAZTrFGcqd2l5Lw9bvr6Ruv1nd1H1JCQCnezwt1IkDzrq67uz5WcXb55T1&#10;/CRAWplOXV3fbteMOmm2bitJiHjbuq2Uc1K3XlS3lniwy1pvw61f27/prt+8lMwjAH/fIQEAAAAA&#10;tKO5lwAwwUYYZgUu/jPitdLs+7qSEnDWL8van/+g1O2T/c4P+maxJLY5u32Q2N+6wFd9l5VMqD2f&#10;3qhMuz8atqX2yZ1vYXb7IC5q2w23nyx1x9RonZbPWdqy+mITAHf+JAEAAAAAtKM5mwBIvMKvQZBT&#10;FwhNtzRoc8ZlBm3VB79tXlrYx2mdk4btqXPeQlCamJSv1eK1a+eYaDbXRMP9m0Gdf6FM99iT9f2/&#10;K7+/myddwmJFf/79D68BBAAAANrRnE0AJIOU2S02IGotkPIDpEalxcB11ksrs8z/hyXxWrxGpfmo&#10;jf8fJe34U5ZN8xrXfdjyOinbbaG4cwuUzKs55e7f/p8tAAAAgDYwdxMAahLABgHJ/ZS2Dj5bDuia&#10;lPtdv4VSe11cK+dmNpMibjuz2W6LJbVv/+N9qdue/3uLxbxqse77lBIWo/N++8+//D9bAAAAAG1g&#10;ziUAAjsR2zQmAGy+vMUAJzXAs6XFtqZdZqndVo6hlTr3U79hmeHx+cPTE/sywzazit2G+Wx+XbW2&#10;fCZlNttsta20eu6yon0LwJ0//T9bAAAAAG1gziUA4sAjczj5bJRZ2EZWkJy1vK60cnc9KrPWRw32&#10;MS0oTC/T2KeW9t+tk1G/wXG0XJx1a8dut5exXb/cz35Md1v/RTHHUwzNCIA7f/h/tgAAAADawJxN&#10;APzvS0og1sodYjcInG5AGNdP2Qc1JLvBd7WSsm7q/gTRxHipde6/NO87NU+A2fdZ2Ae1HV1moa3/&#10;pqhjb3Lu7JsxWrw+/OXN+zyj2ARAMZoD4C4jAAAAAIC2NPcSAOZVY01nZ29W/rUALyvIalbP/z2j&#10;zOb+t9xWyj621EbK+u1QmiRhZhYI/8vHqvfPDf6dn9WyxPmwM/W3uk/N2pleiRMAd+/6f7YAAAAA&#10;2sAcTADUBx6zVqYR/IQZk6RNP4hMtqXar69TX1L3YUYTJboBpvmu4b7Ulqcea8N1G9Vpfhwtl3hb&#10;blvN272/u/7+8XvbcY4ptX8SbZif1aMPzR5/mNY5bdKGW2bQB7bf/OMKS1Fy7u+/eQsAAAAA0I7m&#10;XAKg/vnr/7bo7TcMNFsozYI6p/hBlV/C6cwBYGZlr5Xs7evSNChMvqYvKBS93/36jb9rVtQjC1GJ&#10;9rsYL0vZ7wb7Ggf2DZb5cyi4+xc/MpE4TyaIL9YmuZtR0ftitx1ImHZMDUuyfiJ50eA41XHZY9M/&#10;F6N6ifPRYL37KXYEgAgjAAAAAIB2NAcTACYQCorZAUzW8galGJZkaOGIjC9dLlNr1sqqhx6SybVr&#10;ZWRiiZSqXRntqwBPBcmhd1c7lLBSTd69VcGSPoZAiqVQgrCiH28odVYlKFfr9ksF2+ozDANZODYq&#10;Q2Oj0ts/X/oWLpSBsXEZnJiSwSVLZGDRhAwtXiIjkxPS0z9Q144t1a5u6envllJnh4TVipSqHVLs&#10;qEr3/No6cbBYDKXS1S2lji4plMsSqv2rVKWrf0jCsgmKdYAZ6ONaOL5Yqj09UunolM7uXql290hH&#10;b6/+rtrdLZ3q9x71XaeUO7ukVK3U7V+iBIFUOrulOq9XOnv7pLtvvlS6e6Ta1Su98+dLpVqO+7rZ&#10;vAdBuSLDi8bkgSeelCc2vCRrnnhSlq1dKwsnl0r3wDwJdRvuNpv8bIo6nv6hAZm3YESGJyZk/vio&#10;DC9eLEPj4zK4aJHMG14gC9T5WLigbl1bwnJZ+hYMSc/8funqH5CegQHpmT8oPf390jPQLx29fdI5&#10;b74+j51986Xa0yVhkxEwtWSJejwmCsTrijpH/nczLQ36xCYA/vnnjv9nCwAAAKANzLkEQBToBa0N&#10;b28QpDQuRXnxlVflwq0f/c3VufLrL7L68adq66qALAx1YmLfidO6jpoC7VcR+VlE3Deif3L4mF6n&#10;a3jI+baeGkA9vnxFvP/u3dy3d77vV29qt9mebcP+3NvT61dNeO+TvXHdUrUqX9y44VeJXfj5t0Q/&#10;b37vA79KS34TkR279kmxu9fZ5yiof/yFF/3qCUe+/FIKpZKElfpEwsjSpfL5hcv+KnXUPevt+/dJ&#10;3+BgXRt+6V2w0F+9KTUffrnD7JeZJd+ei9c/mH5fqWvj3M3vZMPWt6Qyr6e2X/qxgYJs2PKKrveL&#10;iHz9xx356rfb8tVvf8pNEbklIs9t2lR3PPddzPkvlaIEwD1GAAAAAABtaQ4mAGqBR9rz762Wjvk9&#10;culnFa5Pz479B2vDw4NAgkqnDvbSXLj5va4/f8GIv6jOivUPR+17d3wvXFdhXGuu/v5nYji7DTw7&#10;5/X7VevYdUqVTn9RHXdo/NEvv/IXT9vA4HDUXiW6K7/lvZ1+lYTv/vw70Ud2qP3DTz7lV23J8jUP&#10;JvorLkH0yMMDTz3vr5Kqs3++WT95vX5y+LhfddrGV67QbdkRABdvNU/WKCcufe0dk3eMWd83KjYB&#10;YEYA3Ll7298sAAAAgDYwdxMAegRAqwmAJvWCor5bP1PPvrktbks9t375Z3Xftbn9J8/puuXOHn9R&#10;ncGxiahtfde4tv/f/Pa7X7Wpf0SkEt99jkZOqJ9LHR1+1Trz7Z3wclVu3fOX1qgxE3EfB6HsPXHK&#10;rzJt6giLpdrd/Kc2vuxXSTjz7fW6czs0PuFXm5bh8fG6NkMz6uTZ11/3q6caX7pUr1d7Jj9q570D&#10;R/yq03bznujRD3ofw1BOX/nar5LwydHjdcc1W6VUiq6vf/5mBAAAAADQjuZuAmCGxb2ru3kGQ7B9&#10;U8tXR+2FgVz8/id/ccLhL77UddXz91nUs+SN9nm6Kr3RMPGiM5JAzUeQ5cU3Xo/ql4p6JEEzajyC&#10;m6D45PBRv8qMbP3gw7jNpzZEw9qb+fL7aGRFrZ8CufZL64mSRlQqp7u/NsTenVvg42PTO8bHX3ox&#10;aqOUnDTx3X0H/aozsmL1uvi4z1z5xl+c8OGhQ3XHU+s7N1HWJGmWUkrlaMTG3/d4CwAAAADQjqYf&#10;Uf6PJYKO6QxT9tYZnMZz3GneOxQ9Z68CqAs/pCcAjl38Stft6pnnL6ozvDgaAeAGjF0D6XMHNDK0&#10;yLmTbWaBL7cwAuDMjW/jeRa+/k09od+YerZc76fp14+PnPCrzIhKOeiJEtUcABs2+osTLtz8IXGO&#10;Vz/5hF9lRh567tm4zcA8v69GOVz+NX2kh2/7rt2J/QvVIxNBQXbs/dSvOiMffX7YtB3I2W+u+YsT&#10;dh2M6tY93hCX+sdOsoptq2j6iBEAAAAAQHuacwkAG2yEMwn+44AlkL3HT/pNz8jZGzejNoOifHEr&#10;PQFw5MJFXbeju8tfVGdgbLRuv5c+9KBfLdMTL2yotWGeQQ/LJb9aQ8VKh67/1S/NEwA/qIvICRg/&#10;OTq9u+NpFixarNt86uWMRwC+/845twW5+MP3fpUZ+fjzo07/R8Ft3wySMBdv/Rj1e1BM3Hn/8NP7&#10;fwRAufhjLQFy/rpKyTS3fc+BuG5ntaqvhTi5MaNSe7REvaFCff79DwkAAAAAoB3NuQSADTyCad6l&#10;1MVJGmQNUv7i2xvyzoe75Otfmg9/V67dq72a8MKt7/zFCUcuX9P1OgazJ+HrG65/fdxLb7zhV8v0&#10;1kcfOW2YYd3l7EcAlK7+fl3/zK3mQaV604H7toIPjxzzq8zY0nXRZHxPvpSeAPj6978S/ZTloyNH&#10;5bV3d+r5C9J8cSt6tEAXkzxZ/fDjfrWWBGY0g9veh58d8qslqEklj3yTPanijd9+jRNjF7697i9O&#10;2LT9XSl2V2TX54f9RfL+vtrEltE+po0UqC9hMXoE4Pbt9L8ZAAAAAP8b2dFSm5lOQNK0FAO/2Tql&#10;ruju94KMyeTUPf+ieguAuvP8Y/rQ8OOXr+h63S0kALqHh+r2e9cMRi18dv4Lva7abhCa2forZb9a&#10;Q+sefFTXP3WjeQJAvT8hMJO/qfL+4frA0qX6a9vefZnBt7L6kcd0m09tetVflPD1b39IUDDHFqRf&#10;0mrOAvu6wGdf3eIvTrj5Vy2xUAyiYfub33rHr9aSwIymiEsYyPtH0vvq/eMndL11Tz7tL0q48stP&#10;cbvnr6cnAE7e+FZu3Ws+q+OFmz9JuRoF8tN+xMZcX3/+lfU+DAAAAAD/C+nRUhtSr9xTQcaMRgCY&#10;EpYqfrN1bDDT1ZH+GjwVANu6X2bMAbD/cDSkvNSRfQd+3nA0C78eMq4DsUC+ax63NXXz73u6HZ0A&#10;UEGsaq+YvX3l5KVozoJT15o/Vx4dv30+Xs0BkD6s/ZWdO3TdSk/2mxAefOYFXfeF17f6ixK++uN3&#10;KRTMHfZSenLn6p27UixXdd3RFcv9xQk/3rsXn1tbduzZ51drSd/C6NWG0SMA0TW847PP/GoJHx5V&#10;CYCCdM/r8xclfPPLL/H+nbt21V88bS9v3Zo45laLTTDdufuX3yQAAACANjD3EgDNnleext3Kck/2&#10;LPxhoALKQCqd6QkAda/Ttnvu+/T72vtPnZJCsSCVvuzt9wxECQA7uV6lmj1xXzPFcnTH2z6qUChn&#10;J0Csjt4eOXDmtP91TKU8CmpSO9MHH32WngB42z6SEBT0TPtpHt+wWdd94Y03/UUJl37/JTEPQRp1&#10;hqrm1YgLJ6f8xQn63HpD909eSn/NXjOPv7xJr+8mAD44dtyvlrD/9Hl9/qtdvf6ihFt/3I7nxDh3&#10;5Yq/eEZC/5GFVoq5Du7cueM3BwAAAKANpEdLbSiamT4acl8XgDQqesRAMmnQNX/Ab7ZOaN6t3j0/&#10;fbh+IgHwg5oSL50KQFuZIq3LJADsc9i9fc33OeuFd/MXjui24gnoKq0nE57cuEne3rvX/zqm5gAI&#10;7HvoC4F8eCg9AbDj00913aBckvQZE0QefT4Kmp/f8rq/KOHyH79KoRIFn2qESBqVdOjo7tZ9umBi&#10;0l+coJMb5Vpyo1KuyG2/knHh9z/lWsrEEu8e2Odcg9E1+fGJ9DcmfHTsuK7f2dUt//gLHT/eq83D&#10;cCnjEYBWLVxs3h4xjZE2YSn6O7t9lwQAAAAA0I7mXgLA3D1tOQHQoO68wWG/2TpBNXpmu3/BAn9R&#10;ggrM7GMJZ39IHwEwHX2jo/oxh9C8W30qZbj69gMHJe3pgCWrVuk2ijZQm8YIgBPf3pSPTjSf2E8F&#10;1O5d8g8Pf+5XSXh3fzQLfalU1c/jp3nm5WgEwEtb00cAfPPnb7URIBlzAKigvrO7R9cdX968TxU1&#10;lV1QqsSJk+7h5tfNG7v3yLufNX+m/9iVK7Vr0ezrRxkTJr760SfRMZXT52w4/200uaQqF6/f8BfP&#10;yAOPPVL3d5NViqVoZMWdO62kuAAAAAD819KjpTZkgw0VlE13HgAb0MxfmB7UK+r1aKruvMH0176p&#10;u++2/dlMAPQOL4zaLUZ3VTdtbf4c/MT69XLlj+Z3XR96+hndhk0AlKvpjzX4mr8E0L4FwJkEsMHs&#10;8q7tZgRAqVTR8wekefaVN3XdF15Lf/vBVTVZnx4ZEu1DGjXqoLO7W9db+XD2axXVsHZ73QyOLvYX&#10;x57YvEVefOtd/+vY1ypJ4b4uL1ATJqa/MnHjzp36/D/4/Iv+ooRHn38m3sdTX3/jL65z/HL2Ywwb&#10;3ng97s9WSxhGfzN37jAHAAAAANCO0qOlNpS4KzmN5/7d0pcR1CuBeaVZEJZk8/Yd8u7eT2XTjvdl&#10;0/adsmn7Dnl15/uybd9eWfv4U1E99bq8jFewTUePfQ2gOcYDpxs/h6/utXYPj8iZb5sPqH/9/fcS&#10;x1+utjYJYCt0AiCszS/w/sH0ie127I8SAGpOA7Vumuc2v6HrvrglPQFw5a/fJTRzQ4Rh+iWtRiz0&#10;9vTqusXOquw6eEQ+/PyEbN7xoWx89wN55cNP5NUPPpB9p87IE5vUIwi15MbaZ571m4s9+cY2eezV&#10;zf7XCeqacq/fnZ+lj5b4Xk3EmHFNnfnuu8Q+nr2WPgLgzV3RCIzX3tnpL0rY/NbbiWumlVI0j9ow&#10;BwAAAADQntKjpTYUzuARAL8MZgzrVwqVaKZ4t7jDt23Q5e7Hqe+yBrW3rnvQzAGgSliQK783frWa&#10;GtJe6u2S45ebvy/+4OlTiX1u9TWArYgSALUA9MMj6RPbbd0dPQtf6urMnATw+S1RAuCVd7b7ixKu&#10;/H1XCubuc1AI/cUJehLA7q74vIXOKwz94l9jafux+qnnZf3zz/tfJ/QMzY/aKkbt7T5+yq8yLe/v&#10;3i/VHuf1gkFBzl5JfwvAE5te0XUnlizzFyW8/NY7df2RVYpmFMYff2bNSgEAAADgf2HOJQACJ9ic&#10;brHPco+Mj/vN1imZOQDc9VRRAaYfGNrfT96cvQRA18BAbfvVqjQbVH39b9HPXu863vx58ht3bif7&#10;otj6HABZVALCfRQj67n2Nz/5WNerdFYla8rE514zCYC3mwfeyjf/3JWimYeglPEIgHqcobsnmgOg&#10;UVHnUhXVTnICvFDeO9T88Ya+8SUytmq1/3XC6ocfrrUXFGTPmbN+lWl55MWX4kdEouRUKOevpY8Y&#10;2LAturO/YPESf1HCy+/urOubRsX9WwiK0d/m3dvNrlYAAAAA/0vp0VIbsgkA+3q8mZSRqfTgR7ET&#10;26m3DkSvHqwlHtQz3KG521kq1do9kRF8TUfXUC0BMLyo+bPn1/5Sd79D2bFvv78opgZkF8rRc+e6&#10;zfL05gBIoxIAoQn8VNmV8Vz71l27o36rduh10zz3epQA2PDWNn9Rwrf/3JNSySZs0kcAqATAvP4+&#10;U9fud/L82uImfgphUc6lzLBfnjdPhpcu9b9O2PLOdhOoR9v65NQZv8q0bdgczZNgj+fLjCTUi29s&#10;0XVHJ9L/BjamPALgJ8B00W+riI7r9u20WSMAAAAA/K/MvQSAE3DUBSEtluFFY36zdQpmEkBbGgc9&#10;TlCtHgHICL6mo3t4KG73iReaTwJ3/Y/o7v72lASAUu7pqR1DueQvnjH9qjxnGP3Hn6cnALZ9skfX&#10;q1Y7Mh8BeG5LFNxuzEgAXPvnHwnMO+gLhaK/OEFNPNjVZxMAxfjd9YWgGL3NwbxmMnGeVamU9Csf&#10;mwk7OmTeyIj/dcLBM2d02yXT/mwkAJQVDz0Y7+eZKzf9xQnPbokSAGPL05MVG99u5RGAZD+Fpi//&#10;+IMEAAAAANCO5lwCoD4IcUpGUiAaNRBI/8hCv9k69t32pc5ueeODD+WVHTtlw7Zt8tK2bfLC1q2y&#10;cetWeW/Pfnn6uZfiwPrMjfTgS92J33HwkBy+kj1Te8+wmQMgKOjnsZv55jc1u3xB3vzoI39RwuDU&#10;RK0fKukJALWfrQ7i1o8AuCMAjqU/1751z96oXyvZkwA+a+5ub9r6lr8o4du7d6Rg3kGvSproNYBR&#10;AmBs8RLZe+KEvL93v7yze4/sOPCp7Pz0c3n3wAHZc+KMPPfq5niIfVjp8JtKCItlmZfymkDl8s8/&#10;JR4reO8+5wCw3j90zFwrgZy6dNlfnPD8m9GoivGlK/xFCRu3vlWf9Mr4+wpNX925o16gCAAAAKDd&#10;pEdLbcgPOlopNpDRd3jVq/2Gst8CUKxGkwAuXZ39qjg7+/nZjBEAu05Ek/F1zJvvL6oTTwIYqon1&#10;DvmLYxduXNf1XngzPUhe+dhjtf7IeK/8yRvfyYlvmg93d6kg3n0c4+PD6XMAbN1dewRAzXKf5ulX&#10;orvVL7/1tr8o4eqdv5zAOv0RADXvQGd39BaApze84i+uUyxHb4MYGkkfNaJegVedn35e9aMYpag9&#10;lYj64NhJv0rCuR++l/nj47L7XOM3QFiHzn8R9//JlMkglRdej5Iqk8tX+osSXti2LW6z1RI9KlOQ&#10;v/4kAQAAAAC0o7mXALiPSQBtIqB3MD1QU4JiRdcdX77KX1QnNImFsxlvAdhz6ryuV+7s8RfV6R6q&#10;PQJw6kbzV7vtPnZC13n61df9RQmb3n2r1hcZjwC8/9lhWf/0c/7XDan53t0+/jhjDoBtJgEQlkqZ&#10;IwCeenmzrqueR09z9e7t2t3pIPAXJ6i3AHR0deu6Dz3/kr+4TliOroMHnnzGX5RQKVek1NXlf12n&#10;2lWbgPCjE+kJgE+//FLXGxptPgeE8un56LpS5cy33/qLE55/I0oALMu4rl96q8EIgIxi5+f48zYJ&#10;AAAAAKAdzb0EgA04MoYjp5Xu/n6/2TrqmXBVt2cge7SAege9CpYu3FLhZXOfnYkCta6+7ARE79Bg&#10;PGHcXX+hY/fZMxJ2d8pL29OD5KOXL+lt6zar6W8BeHfvfil0ZAezigr11KSItm8/Opwe1L79cfQI&#10;gHpzQXq6ROQZMwLgxTe2+osSbtz5u3Z+w/QRAGqbnSYIf+Kljf7iOvY591ffec9flDAwMSFDk+mv&#10;1lOGR8fjff3weHpfffHdd7pe7+CAvyhh3+nTcZunMx5Dee716M7+slXpIwBefHN7rU9bLHYSwLt3&#10;1FgHAAAAAO1m7iUAzPPmxfsYCaDu6mYplKMEwILJKX9RnbIZLXD+h/SQ9tMvogRA72D6ZHFKbzwC&#10;ID2gVb7zv2hADX0vBtHw82pH+vPsH+7bL2G1U/72FzSgpnsrmPkSVLD8yZH0oPYdMwdAtVqVb+75&#10;S5Ne2BoFqxteTx/dcPWvv5zzm/54w61/REpmf5/PGDWhqISCqvvaRx/7ixLUnAmtTH238uFHdXsq&#10;EbP98yP+4oRD56Kh/V0Zjxbs3H8wPv7z15uPFlGe2RLNAbDqwfRHWza+1cokgF4xf5P/yD9+cwAA&#10;AADawJxLABTDKDC3w+5bKvHw8OhT3X3OEr0ariBLMu6UKkUzTPzUzfTg69Nz53S9joH0yeIU+whA&#10;z/xBf9GM9QxGrxYMMhIguw8dljAsyqVf1Zz56dRM/irws8PFPz6a/gjAyzve1/U6O7szA+bnzIz1&#10;L27Z4i9KuPTrL4nznea7eyLFSpQIefyVV/3FdWybH3x+2F80I+8f+CxqsxjI9ow29+jHOwLpXbDA&#10;X5Sw4+CBeD/PXr3mL054ZnPUpyvWPuAvStjw5gwSAObv6+97aWNWAAAAAPyvpEdLbcgOyXZnnm+9&#10;mHUyhokrQTUKEheMLfIX1Qn0q+PUHADpw6/3n40SAF3D2W8hqPb367pLV6/zF83Y8gfW6zaLHVV/&#10;UcLuw9Gs8i9/kD7sXVEpAndehk+Op08CuP/seentH5CNO971F9V57MUXdJsvvvaGvyjhwo8/Jc5z&#10;GrW/5WJRD1d/4sWX/cUJaoCCbfPkV9lvbmjFtd//iNt870h6X+01k0b2DqUnjD7+/Ejc5tlr6QmA&#10;p16LEgDL1z3kL0rYMKMRAFFy7l5LY0cAAAAA/NfSo6U2VHQme6sLQDJKoN77bn7Oooe1BwUZy3hd&#10;mhKa+QLOZSQADpg5ADoH0wM6pbMvSgA8uzn7LnWrNr0VDakv9aRPQrj/6Eldr280+1EFNZFfoWgf&#10;ASjIx0fSh7VPxyPPPq3bfGHLZn9Rwhc/f584z2n+cIL6bbv3+IsT1LB+Wzd9dofpsQmT946mPy6x&#10;59jx6DwsTE8Y7T4aTQSpypmr6YmKpze/ruuteOBhf1HC9BMAQfwWgH/0+w4AAAAAtJv0aKkNFU3A&#10;Mf0RAMn66U/ri3x48DPpG10kp66mz6quBjsHYRQAn7qefvd1z6losrZyC68BLM+L3lWv7u7Olv3H&#10;ozv7xe5ef1HC3lNno34qFv1FdVRAHVRqCYBPZjEBsHL9en2n/oU33vQXJVz5/Xbi3P7kV/C8snOn&#10;TDy03v+6zpXffo+vndlk5xV4//hxf1HCB599ruv1jaQ/ArDreC0BcP7qVX9xwlObX9P1VmaNANg2&#10;3QRAIZ4MkjkAAAAAgPY05xIAccBRDO/rTQBbd6dP6taqL3/4IW7zi4zXAO49GSUAKv3Zz/WXOjp1&#10;4PndvdkbTv31Lz/q7ZfmpY8A+Ox07bVy135Jf1JfvQVAJQps/dkcAdAzPKjbfP7N9Mn6rv55J3Fu&#10;T1y+5FeZkdc//kS3l3UHfrpswuiDjFcmfnQ4Gtrfl/EIwK4jR+NjP331ir844bFXN+l6qx9MHwHw&#10;4rYZvAVA/U3qERgkAAAAAIB2NGcTAEGxPgCZTsmaWK1VWz+MgkRVLv6Ufu/5wBkzB0DPPH9RHf0I&#10;QsZkfconh4/IQ0++IA8/+4IcPPeFvzjhspksr5qRANh/Npp9XpX3DxzwFyeoofH22W9V9pxMv6vd&#10;qvPXb8YTMT6/NX0SwK9+d98CUJAnN73kV5mR4cWLdBLmqc3pjyBc//032bFnr+w6elS++T09YaIM&#10;LFio9/ODw+lzAHxsEgDzhtITEOoasMd+LmMUyuObX9X1Vj/4qL8oYcOb0eMi0ymBeSznbuqLKwEA&#10;AAD8r8y5BICdbf5+7v7b8r3f+AzMG1kQt3fhZvoIgANfRIF1Z3d6AK4UCkWp9LeSKKgF39396e+L&#10;V8P1w2pRqt3d/qKEj45FcwCoMrFurb84Qb1eMD4nKgFwPP2udqueelUFqlFA+fwb6SMATt9KzgFQ&#10;6cvu3yxHLl2MrrGwIO8fPOQvTlj9xBPxtnuHBjOfgF//3PO67nsH098CsPuomQNgfvoIgD3Ho3qq&#10;nLmV/iaKxzZs1PVWPJDxGsCtb+tjd/s1s5jJMHkEAAAAAGhPcy4BUAs2GgQg0yyLV67ym5+Wx599&#10;LtHeqYx3sH96MhoBUO7KDlBVvZGly/2vE9TDAe72i12dfpU6QxNTUqqk19v5efTsuSrVzm49G34z&#10;Koli34Kgys5D6UFtK77987aUitGrFVV5+Oln/SoJX37/Y9318NBTz/jVpqXDzMGgkhDHr6af1+Hx&#10;JfFoBZW4ufCjejlic7s/j+ZieH3XXn9RwvYDB3W9ecPpj4zsO1xLABz9Nn1fH38+SgAsX5me2Hnh&#10;zWiywOmVKGHDIwAAAABAe5p7CQAb6JmJ1O63PPjk0/4mWvLIc8/UtXX977RQWeTIhcu6XndX+iR8&#10;irr7+uSr6UPP1Z3mQliu9UkLjww8+/JmqXSkjwA4cO5M1J65A7zv7Dm/SoJ6C4B+/jsoyJELX/mL&#10;p+XqXZG+waFEvz7/WvoIgFv3ohETifMRFuSl19NfH9iICt2XTC6P2wnK6a9MVDrnRW9ssOXC9+lj&#10;S36+GyVutu79zF+UsNdMGjm6ZNJflHD2m9rjEioZkubJja/oeuseesxflLBh61vJ/myhBOZtGCQA&#10;AAAAgPY09xIAJtgIZ/AawMYlkMUrl8vJS+mvT1N+uiey/ZM90j1/fmLYuy3f3E4f/L3raHTnd2hB&#10;+uv11FD9crVTNm7f6S9KOH/rhn7uWu2L3p8w0K+uS/Pi5tdk3tCQ/3XCLjP03JZnX9nkV0nQkwCa&#10;VwEeOJWeLGjm+h+/y8Y335BCqf68Prlxo189QU/EaGag98vi5Svl8JcX/VXq/C4i7+7eI119vYn1&#10;B4bTh98rvQNRwqKo7oAHgXx68qxfpU5nV5/sPHzC/zrh3f379PU5tTx9JMixL7/S9cJiUQ6d+9Jf&#10;nPDYCxv0vj7w8OP+ooSX3tha15dZpfYawNmbuBIAAADA7Jl7CQB7t3sWHgGoDdtWkwoWpWvBkDyx&#10;cZPs2P+ZfHLkuLx/8HPZ+tFH8srW7TK57gEpV6oN2qgVFVivWP+QjK1YIcNjEzK0YLEeHj61aq2s&#10;e/Qx6es3w8rDkixavkwWr1wj80ZGZP6icZm/aJEMjS+R8RWrpKs3uqNc6eqVqTVrZHTpchmaWCID&#10;4xOyYHJKxpavklUPPqzvPKtXr4VBGCck+hYskBXrH5SxpStkbGqZTK5cKYumJmVs2QpZsma1lKtd&#10;OlhcuGxSplatlpHFS2Th1KQsWDIpC6amZOm6tVLpVnVUe1FQHZaLMrVijUytXCVjiydlwcRSGVuy&#10;VNY9+pRMrl4X1TMBuFp3cu06GZ6YlHmLFkjf8ELpXzgiw4snZGjJhAwuGpMF4+PSP7JQegb7pdzR&#10;oZ8dV8cQnwt9N7nWr2G5LKOTS2TJqtWyaHyJDI6OSvfQkIxNLZVVDz0m84YGanUbXRdBKOWebplY&#10;tVweeuopeWbLq/LMa5vlsQ0b5OGnn5JFSybiBIZuwxR7/KqPVj/8qIwtXyeTK9fK+Kq1svzhR+SB&#10;556TxctqowVsqXb2yOqHHpTl6x6SBVNLZGT5lD7fC5ctk+UPPSjDY2pywYJ09PXLuiefkCVr18rI&#10;1FIZX75cJlavlMVr1snqRx+WoKOq+0L1/8j4mIwuXSb9wyPSNzIq84YXyvyFYzK5YqWU9DmNtt3Z&#10;3SfL1z8kAwtHpH90kQyPL5UF45OyfN2DsnjV6tqEjaWSrHjoUZlas14GRxfL/NExmT8yKiNLFsvI&#10;kqVS6uxqmlRpVopmBMC91IdGAAAAAPyvzL0EgAnKap/3V4omYIwCPltsQN1oG9F3jUYAuCVreVuV&#10;RkGzLoGEDfvAL63Uab3ovpvhCI/keZxeic+ZevShwUiE9NLCIylN+7l5+TeuoyD1fJllgerLtHpO&#10;XVNCMyHlPR4BAAAAANrS3EsABC0ERdMMtNz2GrXd6ne14gSDan9Tg1m1LKrfsE01vD5Uw6uj4eXR&#10;nXG1TjT0v66+Tl6owN38boZlR7+H8Z11u1y3EZq29OMExUTwXZvgT22/KKHeV+d5e30+AgncGePj&#10;/k8mS2r76/eH/d3/vlGbtaIeA1HbdUcLNC61oFZ91vVb5vqmTuKOeO3YVF/WtemUojqHzrHFdfXI&#10;h6iP1THodlL3pVH/mPPjjpgwfyOBOt9hKKWwKEV1HXhtq1EX6nt1bYXmGlO/q37VpeH2vOK0GZjR&#10;BTwCAAAAALSnOZgAyA5K0oKxRImD6QbLUgPWBt+7gVBdPaekBnjNiw6y7bGrNmbYTuNXuzU7voxj&#10;cded6f7cb5nN7c5mW2mjEZzHHaZfmp+r5ssbfeeURPKmPslR/3PjEqqJIPUkgDwCAAAAALSjuZcA&#10;MMFGdmD675bmw6i94E4FVDbgu58AU9/VTRkpMIOSfrfZlLhOk+PVy+sD2obP4qeVzPqNtt/ou9kr&#10;s9XPjUsLiRMdjDc7xmbf18q099/dl7T9alJsgooEAAAAANCe5l4CwAQm7qRx/0WpDas23+nAvr6e&#10;H1THw6j18P3mQZuqVxewNWjfn5jNrhMWk/vjthX9rIZ119+VDoKSHkZfUsU8962HjuvtJ9ssqt+d&#10;u8VNkyBB1J7enhpirtrQ7TTfx9r+JH/XiQQ9VD0KhtUwc30MjfqmSZvTLbaNeF+K6jMaKp+oq/dN&#10;TR4YPXaRfBzBq2vWVUPtk9tzr2PTP7YN53GXaASIv65X9HLnkQ29Tik+TyV/n+p+Ty9ZfWvfAkAC&#10;AAAAAGhPcy4BUAtCphe83G/xA+f/pATq1XINvm9UmgSHqr8S++4GmE5p6fhUgGvrN2mnbYqbbJmV&#10;/fxvr7eWS5OEULLM1r6nt6PeSKE+AQAAALSnOfe/9TjgMHcb/4vSPa9fvxpteNG4DI2MSt+CEekb&#10;HJKR8SUytHA0vutaqnbK6NQyGV40IfMXLpLeoYUysHBUv+JvbGpKegdqr6urdHXK+NJlMjwxIQNj&#10;i2Te4ALpHx2T8eWrpGte9BpAt1SqVRlbtly/Um/e8IgMLFgg/UMjMrpkSobGFifqTq1eL6sfeETG&#10;JpbJohXLZXzlchmZWqJfUbhgYkJP5lfuny/zRxfJwNgSGRxZLIOLlsjwxHJZuu5BWbrmASl3dtft&#10;w4R6peCKVfq1hfo1dCOLpG/BmAyMjMroxFR8Tnp6+2V09SoZWKDqjMnQyLgsGFusX404MDYu/QvH&#10;9OsBh0bGpH9kkQyMj8uCJVPS3Wdek6heZ9c7T/oHh2RgdEwGF43LwMhCGRwfl6FFEzI4pupPysji&#10;SRmcWCKD40ukZ2iBdHR2x6+i08UE/o2D4qio43jsxRdl0/a3ZfM778rLb22T5za/JqsefcS8XrBB&#10;0GuSC9WuHlk4uVyGF6tXEy6S+aPjUX+OLZKB0REJS9GrBcvVsixYtEi6+udL9+CQ3tfOvj6p9syT&#10;7v4B6emfLz39/dIzMCg9farMl77+Qenp75OueX0yf3hI+oZHdf9Uunul3NkjxY4uqVZ7pNRgEsC+&#10;4WEZGlkonT390tHTK93z5kv3/AEZnZySkcUT9cdTVxoccyvFjMphBAAAAADQnuZcAiBUQ6713eda&#10;kGKHRjcdkp5VUu4QVzo75fyN7/3dSFi99mFd97Xt7/qLEr7++RcJy11639/dv8dfnLDqicfMPkRD&#10;uXfu2etXSRgcUYmIgvQNDfiLEv4Qkd6RUbn44w/+ooSd+w/qRIENBletX+9XqbPmkagfjly+7C9q&#10;yZlr30qhGEqxVJQTX13xF7fkuzt35akNG5zro8GjFcVQ1j/5pFy7kz1b/Ve//SpL166K162NlAhk&#10;z7EzfvWEx557Xtc7cPKkv2jW3Pj5F+ns7I6PsW/+sF8l4asff072xX0Vb/RBPAcArwEEAAAA2tGc&#10;SwCoQOe/fAyg2tXt70Kdx557Udfdvi89SFfhZlDp0nXPXLnuL074/IsvdT0bcB67lB5U9w4N63p9&#10;w4P+ojpqpMKVX3/3v0745tffE6MsXtv6hl+lzsSKFfqZ/6u/ZwfWjajkhN3e/YaQx7+6KMVSue58&#10;FsOy7Dxw0K+e6dktr9clik5knMNHXtyor9Ff/AWzrG9oKN6ndU895S9O2H/qpHMMzt9PShKs1UIC&#10;AAAAAGhvcy4B4Acds1JSgp9yT5+/C3VWPvyQrvvKju3+ooSrf/wuhVKHrnvo/EV/cYIKhrvnz4+D&#10;tH3HjvlVEopdUbvFjqq/qI5qc9Nb6ft6/fZdCUq1BMCGLW/6VepUuqIh72dvpAfGzVz7408pFNQI&#10;j0B+9BfOwKcnT5v9N4FuGMrO/Qf8ai2bXLoscW0c/OILv0rC+mee1Y+HfP17erLlfvX2DUb7FBTk&#10;o4Ppx7d0zfq4rnsss1GCYvT4RZTqAgAAANBu/v8nAGYc6JjnvLt7/V2os3z9A7ruqzve8Rcl3Lx7&#10;WwrlKFD//Nw5f3Gd9U8+Ee/L+wf2+4sTwo7obne1u8tfVKfU1SULJpf4X9dRjz/Y/ti5d7e/OOEv&#10;5w0N57674S9uyaWfzPD0YPbumi9duzY+hmUPPOgvnpbvbt+WoFyMRqGEBdl/5rxfJWH9U0/r7V76&#10;9Wd/0ayaXLtOb6dYLsv1v+76ixPCjuj6u6/S5G/KPorDCAAAAACgPf3/TwDcZyl1ZD8CsNIkADa/&#10;t9NflHBT/pFitUO/au/Ts6f8xXU+/+JMPMHg+/v2+YsTCtWKrlfp6vAX1ekeGJSwWvG/rqMm27P9&#10;cOBU+nPsJ69+E9c99e1Nf3FLLnx3K2ojCPUIiNnwydFj8X4duXDJXzxti5bVRgF8ei49AfDg89Gj&#10;IRd/SJ9vIcuvakSG/6XjBfV4gnpcpFz2FyWcvHYl2nf/dYazUmqvuWQSQAAAAKA9zbkEgH0Xe3S3&#10;MZogrz4Yuf9i72YWOzr9XaizbG2UAHjl7fQRAD+pO7A6UA9k/8mz/uI6KvArF6M7+2/vzkgAmOfd&#10;g2r2IwCVri79Pvqs+7SLl62O51s4f+OWvzhh94laoH3uu5klAE5+9VXU52FZH/tsOHPjWrRf5cBf&#10;NCMvvvlO1M+Fguw6csJfnPDIC2oywoJc+CF9EsksN++JbN/ffN6CU1+ZwD4o+YsS3nh7u65XKjhv&#10;SpjFEobmEYC/1XgQAAAAAO1mziUA1CRzKsgIWnkNYJOhylklCnrtq/2y76gvX2NGALyT/ly9CqHD&#10;alXXPXA6OwGgLFwQTfD25se7/EUJhWLUblhJvwusdPZFryM8fTV9qP7Dzz4X9UkxlFv/pKcLHn/5&#10;pTgZc+pq2v3q5s7dvBEdQ6Ekv/kLG7jtf9GASiSoNru60xM559Xog85OeeTFTf6ihA8OHY2vkw8P&#10;H/UXJzy68WVd7/Lv9/9Aw7IHH/K/iqnW1fVaLKeP6hhYtDC+vuvejHBfJfpbCU1y7t4/jAAAAAAA&#10;2tHcTQA0C+71KwK93/06rRSzXlhOv6uqLFu1RtfdtC19orwf7omUytFQ/U9Pp79Cztr0xjZd/+2M&#10;BEBQjZ7tDivpQaDSP7wganNX+nP9r7z9dtQXYZgZkJfNJISqHLn6jb+4jhoN4YeJH3z+WdRGtayX&#10;p9lz5rRUe3rk4/3pcyOo6fdUmwsyXo/4xkcf63qlrvQEyueXolEKquw5edxfnPDEpld0vWNfpU/4&#10;mOXstW/1oyNpj0WoILyjP33Cyop5/j9+laHzKs3plcbrhWE0CSQAAACA9jTn/rfu3rkMmgQis1JM&#10;AqDUQkA9tTp6T/yGbW/5ixLUzPblihkBcPK0v7ihL3/8UQdc2z740F+UUOiIEgthNT2AVRaMjuq6&#10;Dz7/nL8o4ePPD+r+LhbT2/z29l+JvlNBcpoPP/tcSt1dUpk3Xzr7+6Wzf0BGlkxKdd686BgqFcma&#10;Nm/z9h26bjnjeO3khBNTE/6ihNd37Y73P83Zb7+L66nHHtI8/EI0B0Clo1vWPvyoTK1dLT0LBuSJ&#10;V17zq9ap9vZG12C5FD9b/9FnzR8DKFQ7ZfGqFf7XsSNfXDT77YycmXECwC21NoomOQcAAACgPc25&#10;/61HcwDYCcdmI4BpUuwcAC0MqV+6ZrWu+3LGHAC3/rkXjwDYfTQ9eHQVSqE8t+kV/+uEoBK1W6pm&#10;j1hYMBFN7rdo6aS/KOH4xShorHSmT4R4NA4uo3Li6rd+lYQtH3xY39/Oa+QKxUrmWwBeeX9nvF4a&#10;+wjAyMQif1HC13/ejoPjNN/8WZuIcs+p9FEcj74UJQD8MrJspV+1TmCep4/v1hcCWb5urV8tNjQ1&#10;KU+/2Tyx8OSmTV7yrH6/GpZpjKAJ40kAeQ0gAAAA0I7So5025AcdDcs0gpbmJQpmwkr2HADLVkcJ&#10;gE3b3vYXJegEgA7UA9l9PH34uGvhxKQ8+Myz/tcJ9i0ArYxYWDQ1qet2dvf4ixJ+/Psfva/dw8P+&#10;ooTX3lWTy9WSMaeupScAtu/ao+tFd4yDumA0KJUzHznYaobsB8X0S1iNulD1qt3pSQxlvZnz4IXX&#10;35QjX1+RPcePyecXLsmpq9/IkYtfydlr1+Wh5zbG+/nR8fQkzrNbNieOq2iuyxUPPepXraPOow3+&#10;iyawTpuP4q19n8qJlMkXe/r7EvvybxSbtAAAAADQnubc/9ZtsBEGLUwCeD/FBF3q2fosUyuiBMCL&#10;b2z1FyWoYe2lTvUIQCD7TmS/BtB6e9deeTEjuVDo6NT7UOnM3t/RJUuiYysU9BD5NGpfe4cX+l8n&#10;PPzkk4m+O/NtegLg1e3RbPR1xfZ5pZL5FoCNb0ez8auS5srvf+o6xVLQ0qSBr3/0Sf1+2Tvm3qiT&#10;D4+lJ3Ge2/Karudfq8sfaD6hn2Xf6mBLUX8GcuX3xj2Tdh5tEiTal39/1Ez97A4AAAAA2kF69NSG&#10;7F3RIGwQgPwLpdTCCIAp8wjAxm3b/EUJKhArmqH6e0+c9Bc3pRIH+7/4wv86ITAjAKod2Y8sTJh3&#10;2aug9vyV9An7CoWiLFyyxP86YdGSiUSfnbqe/haAl9/eEc3fUCpJWCxKsdQhgwNDEgTRHeSg3Jn5&#10;CMCzm1/VdcvV9Nn9Pzl4yBxrIIcufOkvbujgmXMSlszM9qaf/FEKquzKmMfh6ZejtwDY2fFtWbp6&#10;jV+1TtHMFeGXTe+kP2bSyMdHojcXBIUwPh7d3qwkA2ptBKbPSAAAAAAA7WnOJQAaBR7/Zil3dPm7&#10;UGfZqigBsCFjDgAV1FZNYLc/4/lxX9bd67BU1IFdpSM9IFYWTS2Nj2/re+/7ixMKlYosXrPe/zoh&#10;1KMaTJ8FBTl76zu/Sp1GT4mvfzIagl/uzE4AfPnnX3Lw6yv+1wk3b/8lg4sWx/v2/Cvpr/hz/fj3&#10;PRlYEL02LyrmegvDeDTAx8fSEwCPvdh4DoCJFc0n67NCk9Dxy8LxxX7VTI8987RZ37xBQxX9tozZ&#10;HUUTFrPnUAAAAADwvzPn/rc+O8/3t15K1ewEwIp1D+i6G7emjwD43kkAHDh91l98X8JyNGS83MKk&#10;hWOLa0Hx8gfSg/tyzzxZ9uAj/tcJBe8O9+lvsxMAjTy/ORoyr551z0oAZDl4+qxU+3qT57PSIf/4&#10;FTM8+9orUmgy2mTX8fRRHI9v2KDr+a+snFy5yq9aJ6hEr9RLlkAnerKSQb5aMmF2A363REkREgAA&#10;AABAO5tz/1v3A4/GZfZGB6jX9mVRs7OrullzAKgEQKUaPau/51TrcwC0IixHiYVSNXsSwNHJaASA&#10;CtrmLRjyFydMrn9Ant7yhv917OJP6jWFUV/ZoeVnbswsAbDi4ceiPu/ozpwDII16Hn7xqigp45e1&#10;Tz3pV8+0Y89+Kdg3FDjH+dGRI37VhCc2mgkDi8nrcXJV9lsACg0TAFHZc+ywX72po5ev1q2vy/0k&#10;0vS6Df7G4rcAAAAAAGhHc+5/68mgo0EQMsul2pE9B8DyNVEC4KU33vQXJag5AKrVDl1392wnAKpR&#10;AqDcQgJg8dLaIwCd89LfBLB1/1559/BR/+vYK9t3mLZq5+LEzeaz0adZsjrqx3Il+zWArXjt/R1S&#10;MCMj3LLhjfQJFRvZcWBfvH5ogucPjqUnAB7fZBIAJjAOTR9Nrs4eARCauSIalaUtrG+9oSY1bPas&#10;f5ORDTMtASMAAAAAgLY25/637gcd/3bp6Mx+fdxSkwB4IeVOufKTiHR29Oi6u46nPz8+XaVyFDCq&#10;4DnL+LJaAiDrNXrHrt2QL37+3f86tmhqyrRVG15+/tYPfrWWPPpk9Kx6qdqp+2o2HLv8Ve182rve&#10;QUEee/ZFv2qmZza+rNdVCYCwEMr7x5onRpTHN0STAOpA23mDwNSq7EkA1aMc8X57Rb0msVXL1kbz&#10;UySO/98qjAAAAAAA2tqc+996XdDRrMxSsFPpyk4ATK5Zo+u+uDV9BED0CEB0p3738fQRAHf9LzLY&#10;gLGVEQDjy5frunom/kJBvrnd/KnyrGfmO3rm1fXZqRszGwHw1MvRHADVjk795oPZoPY/Olazf851&#10;8cATT/nVM/XMnx+vv/t0+msAH9/wUqJf7Bsslq5b61etUzSPdDQrp29c81ep86dqp6QSQ01GADQq&#10;rfzdNKtDAgAAAABoa3Puf+v+hHP/dilWsmfVnzRvAXj+tfQRANEkgBUdQKlXs6X55s+0N7vXK3fY&#10;1wBm7++ipdFrAG358Gh6IJumEJTj4Np+nv3uhl+tzte//CaXfvhFLtz6SX6Se/Lj3TsyviwaTdDK&#10;JICXfv9DJlasksMXv/IX1Yn3LVDD1NWz/EEcjHcNzJczX1/1V2nq3QOH4/Z2HU5/Fv+Jl8wjAF6Z&#10;WpM9AqBgRnQkS+3af/ylDf4qdT49+8XsB/8pRb1mUH0CAAAAaE9z7n/rcbCZ+fzyNAKfBiXeTiV7&#10;DoDJNdGEcy+9nj4CQN0Xt0P1P/jsc39xwtbd++T0NO6klzqqep+rndn7ax8BKJk7tg8+/5JfpSUq&#10;RVHr51p/H7+Wfnf6jfffd/raPB/vTLLXUS5lPgJw/MoVXbdrXr+/qE5tW25xrg/1SMBLG/3VGrr+&#10;9714vfcPp88B8OjG5AgAu83JFh4BKDQcAVDb50pvr79Knee3vG7qh83nAZitov8eSQAAAAAA7WzO&#10;/W/dBhzFGY8EaG09++q2oFT0d6HOqoce1s+Fv/hm+giAP1QCo1zRd5/3HDrmL04YX7lWHnsh+y6v&#10;VemKJhcMytnPh49OLEkc46IV2bPSN3Ltt9/q+k2VQxcu+lUTXnhzm6mbPBd2krxKV5fuqzRHrphn&#10;+8Ps82PvbNtJ6opqYsBiSQrlaDSAXT62bIW/akPFapRs2XMi/TGONY8/njg+m1Ra3MJ2gpQ5AHRf&#10;BaG/Sp0lq6JHU6J+qm9jxqXpSIHo/GU/OAIAAADgf2HOJgDcgOPfKDZYC0vpz9SrUGf1w49IEAby&#10;QkYCQN8xL0dB6J6M4ePzxhZJoYX5B6xSZ/R6QXUnPcvoksnEMRa7sx8baGTviROmv9R5UK+tK+rk&#10;xpFL6QmADdveruvvuN/DglTn9ejn19Oc/sa83i4s+YvqqNfwrX0k/fV/73/2qW5v4+vb/EV1eub3&#10;6bp7T6cnAFZ7CQAbOC9Z3kICoLPRCIBkuflPeqDdNzwc9WnTgH12S2iScgAAAADa05z733occKjn&#10;uRsEIbNdisWqvwt1lq9/SO/Phq3pwaOaai8sRXd2PzmU/gjAyJLoefhL32cNho9UuqMEQFDODogX&#10;TUYJgNp8CqHet+l65LnnnXZqyZhjX17wqya8uuMdXd8+h+/PIaDusDd/70Dk+FfRCICwkn1+1CiB&#10;Fze/7n+d8NkX53R73d3z/EV15g0O6br7z57xFyXYEQD+dTq+PHvERWjmdGheAvnuTkYCwOznf1WK&#10;JtEAAAAAoD3Nuf+txwHHf3RXs1jKDqgn167TdZ954zV/UcJv6s5uSQ07D+WDA4f8xQmTa6Ph2zv2&#10;7vcXNVTpsiMAsoeGj06ZBEBRBeFR4P7lje/8apmGxyf0un6Ae+hCegLg8Q2NJ8ezpVQty6/+Sp7j&#10;V76J62dRddY89oT/dcKWD6N5CdQIhCwLFo3rurvOnPQXJax+5JFoH71rdWJFCyMAKtEjHWnlxl/p&#10;aZv5w7OTAPDPb/PCCAAAAACgnc25/637k7fVByGzU+K70i0kAKZWRm8BePKll/1FCTdu/ylFPdld&#10;IDv2HPQXJyx/JBpVkBW4Wh19PXofii3MWTBi5gAohqGEYfRIwieH0h9JaKRYqQ1TVzPA2z47evGy&#10;XzVhy3vvS6Fala7efhmaWCQLJxZL/+iwdPZGx1CoVjLfAnDi668l1JPbZSc8VJsTGc/dP2fmJSgX&#10;ivJtxp310eXRWxR2nc4YAfDwo941FV27E62MAGj4FgC3BHLjrzv+agkLRsYarNdKmdmjNaF+w8Kc&#10;+ycFAAAAyI059791NZmZHTo+00CltRK1rd7HnmWZGQGw9b0P/UUJJ766GLe/c396AmDd08/qetV5&#10;ff6ihrr75kX7W8xOWIxMTOhgXd39t3357JYtfrVUaj6DUtFMVGcm17Pl+OUrfvWWVapqgr5QfvYX&#10;eE58dVkfQ1DITnioczk4MuZ/nbBl1yfx/l+7c9dfnLB4MkoA7DuTngBY9/iTup5/B32shTkAwlL2&#10;HABZIwAWjs40ATD9ouYZCM2bBgAAAAC0pzn3v/Ug8TozPwFgfm80MqDRd43WrSvqWeu//d1IOHTu&#10;giyYnNLvtk+z79TJuN0d+z/1Fyc8/Kx6vl4F1oHc+DM90FM6+np1u9WMSQuVBRN26H4xnhl/fPly&#10;v1qqiz/90LTvjl/+2q/esq6uLikUC/LzPX9J0pGvzVsACq2NAOjtm+9/nXDt7j3pHRrQcy9kGRpe&#10;oNv8+MQJf1HCmieeMP2cvKbGlmb3dePXANaKSt788Hf6SIUFixfVrTdbJUq+eN+TAAAAAADa2pz7&#10;33ocbMzma80yynv7D/i7MSNb39sRt7ljX3qbqx95LK678Z23/MV1ugfm67qlFh5ZGF60WNfVw/9N&#10;YqTc3ZU58Z7r05On9az/Ogh03gGvyumr1/3qLSup198Vi/KjpGcAjlyyCYDsS1gfX7kyreNr5kf1&#10;6IN6hWChIB8cPuIvTohfA6j7uJYkWbws+xGAYpMRAG7QfSu9i2Th4ug8/7vFHpe6lkgAAAAAAO1s&#10;zv1vve6u439QBsdG/N2YkQUj0Z3jICzKO7v2+osTlq5/IN7+6GT2Xemuvn5dt5VZ8eeZyeESfRkU&#10;5OofWS/fq9n07rteP9UCwXPfXvOrtyzoUJPfBZlzANi3AKiSRsXItt7OT9Mfu2jFZ2fPxu3tOnPa&#10;X5yw9nEzB0Apql80b10YX7HUr1rHvi0irWQ9JjEyOlq3zr9ZwgJzAAAAAADtbM79b90GG/rd5pnD&#10;+mepBAU5+c23/q5My6adO502Q3k7IwGw6jEzAkAP0Q/8xXXmmWHppRYmAZw/0mh2+KIcPP+lX7Wp&#10;leb59kbn4OTVb/zqLVOvACwERckaQ3Dqmyvx9tLoBEAxGp0wNDXhL562sWUr4+3uOXPWX5yw7pno&#10;EQC/j0YnJ/2qdcqZrwEsyA8ZIwCGx2YzAdDsERl3edTPAAAAANrTnPvfug04ahMB/svFBG8d3d3y&#10;/b2MiKuJ899el1Kl22k3kO17dvvVEtY9E00CaAOv01fSg+r5TrCXZf7ISP1xFgry2o73/KpNdQ4P&#10;161vy9lrMx8BUK5UdJ/f8hd4Dl82IwCC7OSIeqQgqquOcYe/uGWvf/CeOcbonHx0Kn0EwPrnno73&#10;0e2fsaXL/Kp13DcsuNt0y/fpcxVKvxlx0qjURn/UtzuzEsR/KwAAAADa05z733p94NFamfmjAyqw&#10;iYKkrvkDcunnrMHpSR8dOiLFzs5ae0G0L/tOHverJry4ZauuH016GMjrGYHr6IopXb/aPc9fVGex&#10;eY2dH/w9/fIrftWmSt1q0kF3ffNzUJDv/k6fNDFN57w+3UaWy7/8Ys5La5MAuud/24cf+1UyPfXC&#10;C1Iyz/5Ho08COfO9mhGguQ1vvp7Ytn0N4ENPPe5XrdMxL3qkI61kGV+2vG6dGZUGozwalZAEAAAA&#10;ANDW5tz/1m0Q1WpQklq8ydmaFR3wmfphZ1Ve2bpNbmXEuMcuXJJVDz5c15YtTz77nFz99Xf5VUTP&#10;eP+D/CM/mXWv//GnTKxcY+pGw6p7Bgfku9vRe9/VOwF+uP23fk5evXdAzQY/sGBc1yt3dsl3t2tv&#10;DVB1vpd/4ufFL33/gwyODkf9GNaCUlVGFy+OZ99X+6XCWzVxnvpZff5h2rh86zsplqNguFF5d9cu&#10;XU/NKKDWU+18f/cfPYJC/fzjPyI3b9+VW3fv6f2z7V7/9U8J1asFg0A+Px0Nr79x+x+5ceeeXL99&#10;R777645cvxsdy8Ytm+PtHb18WW/n6h939ZsYvvz+plz7JZrP4OiXX0qhVKy7XiZXrZGDZ8+bLTf2&#10;0z8i732yWyrqzQT6/AdSVBMnqp/DgrzxQTSK48d7It/++Zd8+9dt3X/qmNTlsWR5lJTxy/DYhBz7&#10;8pJ8f0/k6i8/yTc//ypf//KzXP/tV1Hz+n996wcpq0chGqzrlvfMmyRumf65dad2nk9cvCS9850k&#10;wn39vTT7G2n8PQAAAID2NOf+t35/gczMSrPRA0GxJF29vdIzPCi9gwPSNW+elDpU4BYFRtF6jYOk&#10;RsXfjn3MoeEr1/R30fwAhdAMcbclKMYz1auZ/tV+FsJAiqVSov9U+367us3AthfqEQh6+zpZoF4z&#10;WNXrRes2PzZVV29bvyHAS9qo7/zzqCbKi7ebXuw+F01yxD+GpkUdg79d9bsK6nWSoMGIBqcUi9Ew&#10;d709b1h/XWnlWNw2nCRT9F1G+xml5T6ZxaImt1SfAAAAANrTnPvfemiCpsDMqP5fFfXe9drP9pV3&#10;tVff3XfxA1NT6gLWlKL7xNT3A0D/97TSWt1af0y3/r9V9HnRx9/gvLijPXTQn74/6piKie/S60+r&#10;2CSCWxq91jIrydCg1LX7XxYSAAAAAEBbm3P/W7d3xac/CeD0g6lmJTCvO6uVWsA5swCsQcA6W8Xc&#10;wa/7vq4Pa8kDVfx11O/ud3X93zBRYQPu9L4P9JsOkt8l2ndHLTTcTgslYz3Vrgr4646rQYnqRMek&#10;1kv2lTqW5o9H2BL1pzk3at9sHzXoi+bFJMPUujqhMd2kzCwWO5KCBAAAAADQtubc/9ajgCN6fr0u&#10;CJlOyQgI505JD64pMyt+AJ34PfXaafF8pLbx3xX/OO+nBCQAAAAAgLY25/63Xhd0NAhE5nZJCyDT&#10;lkVltvvjvtprNch174C3Y2n1OO63v9qlTON43RIUSQAAAAAA7WzO/W/dDzoalbkZhLVxAHxfpfXj&#10;mpvnrd1L6/1vy0zPAyMAAAAAgPY25/637gcd/0mZ4R3RxmX6ARlljpRZvU6c8m+1O8sl1PMXBP6f&#10;LAAAAIA2MUcTAMG0Zsf//1nmQiLhPvcx9+f43y0zvdPfrITm1YcAAAAA2tOc+9+6H3RQ/qPyrwbj&#10;95komGOl9QkFp19mO6ivKyn7G5i3HwAAAABoT3Puf+u1YCNfQWNW+dcDv1aLCRDbZn8os18aJQEC&#10;RgAAAAAA7W7O/W+9LvD4f1daTGw0CsL+XwfeLfbLv1Ga9PX/6zKDYy4Wy/oTAAAAQHuac/9bt4Fg&#10;EJrPGQYr/4vSDvMW/L9LENxvn97v+nXlP0pUzPp+z0IpMgIAAAAAaGdz7n/rNtgoVUr/WTD7r24n&#10;M5CbrYByZu1Ex55cl8cvWiv/6nXTTsVew7wGEAAAAGhrc+5/6zboiEYARHccKbNfaoF/o2C/2ff3&#10;W/6NNinTLplJqcYlNKNyAAAAALSnOfe/9bq7qvrd4+rnoKXAxa4ffdp1/60yWwHtbLUzu6XuXFDm&#10;bmnhbye7kAAAAAAA2tmc+9+6CjCCsCRBKQo6ojkA1EiAUAqBvTNtAmYzK3ktgE67cx1933B4uxsc&#10;6Z8b1Pl/XWb3eOO5ENKCTrXMLJ9xoiHlXM24zemWtGOcpVJ/LI2POS6t9P99FAAAAADtac79b10H&#10;GXUBeZPSYFlYCCTUn+q1ZWoEgBo5EEgYlPRoAhVMBWEoYSGUsBglFcKglhgIg0AvVz/biQh14sEk&#10;H9Ty2vYaB2JB6O5f4zrRfjnrePXU/jdcJ/HZKDj89wPARseU2I/pbjfuU9vf9XX8/qnV9/ux8fpR&#10;aWFESOL81krDfv4PSsPtNj2+Juu2WL/VAgAAAKA9zbn/rS8MyjIaBrK4u1N6u6rSXypKf7kofcWi&#10;DFQq0tdRknnlovSERZlXDKVSDKUYBvr5ZBXwq+C99nx7ffBy/yWj3VkOtv79knE87VzmXF/fX2mY&#10;DPg3S5P+BQAAANCe5t7/1q9dE/n7XvTzn3+KiPn5779Fbv8lcld9/inyy08iv/8u8usvcvenH+TP&#10;72/JX9//IL/duiU/Xr8hP9+8IT9evy7f3/xWbn57TW58841cv3pVLn95US5fuiSXL1yUi19ekPOn&#10;z8qZU6fk7KmTcvzoYTl29IgcO3JIjn7+mXx28FM5dviQHDtyWA4d/Ez279snnx44IAcO7JP9+/fJ&#10;R7s+ki1bXpcNL78iTz39jDz8yKPy2BNPydoH1snk1FKZnFwqU5NLZHLJpExOLJHFixbJwoUjMjIy&#10;Kj1dXVIulaR/Xp8MDQ3K/P4+6ezolFJQkmIxuqv9nwd8GWX6+9PCHXdKm5f6BNG1ry8l/mQBAAAA&#10;tIe5lwAAAAAAAADTRgIAAAAAAIAcIAEAAAAAAEAOkAAAAAAAACAHSAAAAAAAAJADJAAAAAAAAMgB&#10;EgAAAAAAAOQACQAAAAAAAHKABAAAAAAAADlAAgAAAAAAgBwgAQAAAAAAQA6QAAAAAAAAIAdIAAAA&#10;AAAAkAMkAAAAAAAAyAESAAAAAAAA5AAJAAAAAAAAcoAEAAAAAAAAOUACAAAAAACAHCABAAAAAABA&#10;DpAAAAAAAAAgB0gAAAAAAACQAyQAAAAAAADIARIAAAAAAADkAAkAAAAAAABygAQAAAAAAAA5QAIA&#10;AAAAAIAcIAEAAAAAAEAOkAAAAAAAACAHSAAAAAAAAJADJAAAAAAAAMgBEgAAAAAAAOQACQAAAAAA&#10;AHKABAAAAAAAADlAAgAAAAAAgBwgAQAAAAAAQA6QAAAAAAAAIAdIAAAAAAAAkAMkAAAAAAAAyAES&#10;AAAAAAAA5AAJAAAAAAAAcoAEAAAAAAAAOUACAAAAAACAHCABAAAAAABADpAAAAAAAAAgB0gAAAAA&#10;AACQAyQAAAAAAADIARIAAAAAAADkAAkAAAAAAABygAQAAAAAAAA5QAIAAAAAAIAcIAEAAAAAAEAO&#10;kAAAAAAAACAHSAAAAAAAAJADJAAAAAAAAMgBEgAAAAAAAOQACQAAAAAAAHKABAAAAAAAADlAAgAA&#10;AAAAgBwgAQAAAAAAQA6QAAAAAAAAIAdIAAAAAAAAkAMkAAAAAAAAyAESAAAAAAAA5AAJAAAAAAAA&#10;coAEAAAAAAAAOUACAAAAAACAHCABAAAAAABADpAAAAAAAAAgB0gAAAAAAACQAyQAAAAAAADIARIA&#10;AAAAAADkAAkAAAAAAABygAQAAAAAAAA5QAIAAAAAAIAcIAEAAAAAAEAOkAAAAAAAACAHSAAAAAAA&#10;AJADJAAAAAAAAMgBEgAAAAAAAOQACQAAAAAAAHKABAAAAAAAADlAAgAAAAAAgBwgAQAAAAAAQA6Q&#10;AAAAAAAAIAdIAAAAAAAAkAMkAAAAAAAAyAESAAAAAAAA5AAJAAAAAAAAcoAEAAAAAAAAOUACAAAA&#10;AACAHCABAAAAAABADpAAAAAAAAAgB0gAAAAAAACQAyQAAAAAAADIARIAAAAAAADkAAkAAAAAAABy&#10;gAQAAAAAAAA5QAIAAAAAAIAcIAEAAAAAAEAOkAAAAAAAACAHSAAAAAAAAJADJAAAAAAAAMgBEgAA&#10;AAAAAOQACQAAAAAAAHKABAAAAAAAADlAAgAAAAAAgBwgAQAAAAAAQA6QAAAAAAAAIAdIAAAAAAAA&#10;kAMkAAAAAAAAyAESAAAAAAAA5AAJAAAAAAAAcoAEAAAAAAAAOUACAAAAAACAHCABAAAAAABADpAA&#10;AAAAAAAgB0gAAAAAAACQAyQAAAAAAADIARIAAAAAAADkAAkAAAAAAABygAQAAAAAAAA5QAIAAAAA&#10;AIAcIAEAAAAAAEAOkAAAAAAAACAHSAAAAAAAAJADJAAAAAAAAMgBEgAAAAAAAOQACQAAAAAAAHKA&#10;BAAAAAAAADlAAgAAAAAAgBwgAQAAAAAAQA6QAAAAAAAAIAdIAAAAAAAAkAMkAAAAAAAAyAESAAAA&#10;AAAA5AAJAAAAAAAAcoAEAAAAAAAAOUACAAAAAACAHCABAAAAAABADpAAAAAAAAAgB0gAAAAAAACQ&#10;AyQAAAAAAADIARIAAAAAAADkAAkAAAAAAABygAQAAAAAAAA5QAIAAAAAAIAcIAEAAAAAAEAOkAAA&#10;AAAAACAHSAAAAAAAAJADJAAAAAAAAMgBEgAAAAAAAOQACQAAAAAAAHKABAAAAAAAADlAAgAAAAAA&#10;gBwgAQAAAAAAQA6QAAAAAAAAIAdIAAAAAAAAkAMkAAAAAAAAyAESAAAAAAAA5AAJAAAAAAAAcoAE&#10;AAAAAAAAOUACAAAAAACAHCABAAAAAABADpAAAAAAAAAgB0gAAAAAAACQAyQAAAAAAADIARIAAAAA&#10;AADkAAkAAAAAAABygAQAAAAAAAA5QAIAAAAAAIAcIAEAAAAAAEAOkAAAAAAAACAHSAAAAAAAAJAD&#10;JAAAAAAAAMgBEgAAAAAAAOQACQAAAAAAAHKABAAAAAAAADlAAgAAAAAAgBwgAQAAAAAAQA6QAAAA&#10;AAAAIAdIAAAAAAAAkAMkAAAAAAAAyAESAAAAAAAA5AAJAAAAAAAAcoAEAAAAAAAAOUACAAAAAACA&#10;HCABAAAAAABADpAAAAAAAAAgB0gAAAAAAACQAyQAAAAAAADIARIAAAAAAADkAAkAAAAAAABygAQA&#10;AAAAAAA5QAIAAAAAAIAcIAEAAAAAAEAOkAAAAAAAACAHSAAAAAAAAJADJAAAAAAAAMgBEgAAAAAA&#10;AOQACQAAAAAAAHKABAAAAAAAADlAAgAAAAAAgBwgAQAAAAAAQA6QAAAAAAAAIAdIAAAAAAAAkAMk&#10;AAAAAAAAyAESAAAAAAAA5AAJAAAAAAAAcoAEAAAAAAAAOUACAAAAAACAHCABAAAAAABADpAAAAAA&#10;AAAgB0gAAAAAAACQAyQAAAAAAADIARIAAAAAAADkAAkAAAAAAABygAQAAAAAAAA5QAIAAAAAAIAc&#10;IAEAAAAAAEAOkAAAAAAAACAHSAAAAAAAAJADJAAAAAAAAMgBEgAAAAAAAOQACQAAAAAAAHKABAAA&#10;AAAAADlAAgAAAAAAgBwgAQAAAAAAQA6QAAAAAAAAIAdIAAAAAAAAkAMkAAAAAAAAyAESAAAAAAAA&#10;5AAJAAAAAAAAcoAEAAAAAAAAOUACAAAAAACAHCABAAAAAABADpAAAAAAAAAgB0gAAAAAAACQAyQA&#10;AAAAAADIARIAAAAAAADkAAkAAAAAAABygAQAAAAAAAA5QAIAAAAAAIAcIAEAAAAAAEAOkAAAAAAA&#10;ACAHSAAAAAAAAJADJAAAAAAAAMgBEgAAAAAAAOQACQAAAAAAAHKABAAAAAAAADlAAgAAAAAAgBwg&#10;AQAAAAAAQA6QAAAAAAAAIAdIAAAAAAAAkAMkAAAAAAAAyAESAAAAAAAA5AAJAAAAAAAAcoAEAAAA&#10;AAAAOUACAAAAAACAHCABAAAAAABADpAAAAAAAAAgB0gAAAAAAACQAyQAAAAAAADIARIAAAAAAADk&#10;AAkAAAAAAABygAQAAAAAAAA5QAIAAAAAAIAcIAEAAAAAAEAOkAAAAAAAACAHSAAAAAAAAJADJAAA&#10;AAAAAMgBEgAAAAAAAOQACQAAAAAAAHLg/wBmsG2Bt547TwAAAABJRU5ErkJgglBLAwQKAAAAAAAA&#10;ACEAnnllgMNkAQDDZAEAFgAAAGRycy9tZWRpYS9oZHBob3RvMS53ZHBJSbwBCAAAAAkAAbwBABAA&#10;AAB6AAAAArwEAAEAAAAAAAAABLwEAAEAAAAAAAAAgLwEAAEAAAAABAAAgbwEAAEAAAAABAAAgrwL&#10;AAEAAAAAAMBCg7wLAAEAAAAAAMBCwLwEAAEAAACKAAAAwbwEAAEAAAA5ZAEAAAAAACTD3W8DTv5L&#10;sYU9d3aNyQxXTVBIT1RPABHEwHED/wP/ADADEBAQEBAQcADCA2NsIEhIwwVFQAABAAAAkgJl/wQb&#10;BKQGb/8H3QhpCjX/C74MTQ4s/w+5EmkjtkoFS+FNrVjBeSJ6QnvehlKjh6aKqDuy8c/S0FXSmOIX&#10;+wABB577AAEOYPsAAQ90+wABFK37AAEgcfsAASWB+wABJlz7AAEq0fsAATT++wABPUD7AAE+JvsA&#10;AULV+wABTab7AAFT6vsAAVRw+wABVnX/+wABWB77AAFYn/sAAVpn//sAAVvt+wABXGj7AAFeFv/7&#10;AAFfifsAAWAR+wABYdT/AARCgAABAAABAd5AECMAoADgAACAACgQBBgQgiZaO41ut0q9ZXu7YGpb&#10;u2yXyuoLu3V/E+u6qvq6rvkFBf9OnSN/V9B7q75Qa/q+vqvu8PD+zrq76+r+uBQYPHUCvoNBwdx7&#10;p08NBw8A7guD+676UHqBdVB+r6qDB6qquq6DA/grp8r+r5A/oHquv+fKBwLld4UHurq68FAAAAEC&#10;BCCIMAEMAEAAAAAAAAAAAAAAAAAAAAAAAAAAAAAAAAAAAAAAAAAAAAAAYwQAAAAAAAAAAAAAAAAA&#10;ABJApD2uMIUjEK4Z4nscDy4QoQVCnDefVGTjk+IYjjUhKOBtcYjsUaSjw1IcuKRrhGhRkMaQVGL3&#10;ASA5ccrQgiOJEIwBWCQoI5DpIMmeXJGfMMSDUIgY5izAVJJILWSR04gnHJygRExCY5JBpJ6YEw4m&#10;FzFOIJwyD8w9JbGIEOSY046RPlDWYbOLkCNMKnETpkXjUomSIQVjAWMJZlEFgEzVKFQnKQA6cTIA&#10;ImCExDQPyIvmEzAKco2TPOHnjweLMwxkyQBos2NDAA5444eYIKUwabOYEXjCLDBWWYAJQ8wYECDE&#10;UWb5qpxxmABzwEI4ASCDyDBTkEgRLkw0CA3kgBpRokVAhZckX5h8kwszZxMkwLGSGDyMiBBibgp4&#10;82oEV4wPFmzYgbLBxGTEzM2DNEeQybGAMQxEDNZISYCTaAhjMCdIEL5VFzSQZ0ObMyWgKROMgQuk&#10;/IIEbuyjUJxMZ8hlidIbmTJmMCDnigYi8z5hGBkAiSNjM6DdnkgQjYqZQRCJLuyacmaF4PFHzyPH&#10;mCPPQDhxyAAAAQMJ+AlkiEiCEkiISSIIiASI0QQoStREZEQAWLkKAEoLFV5DWiCIgAs9IAARERUA&#10;kRhIASRXRGoWWIIABJIiLUQRREE4kkus2uIGPT8byTSvyJ/izmRlLPvDluNIR1plP2/f+T45VPHv&#10;ekMq/pIIr7864HVLe0PXqgyaVOXpct/pa8SDPpKbX6+LvzRZfb/KpElTQ7ZSt6kk/gezpkSzoag/&#10;myyiCfXP9QpSt0rySJUjclaUtMntyLjtAMltTRPkrDkQlBCmhgf5ClBIdrWpTpOMVK7qVCtF/SJn&#10;FWZVJLJSHwd9X97kvQl3qzqSlazzfpZVITIqhfZK1JisyTkO79Nz5bSacunqATZtyhyTp99hcQk8&#10;vtMtcoK+brCSRaAMvSsz5CQF8lImP1ncbUMpdzzLPHR4myQVRHzg9b9Z/q1n2WDrGaKEqErPvQQm&#10;bPLfS9CTprUnUkLmlXbnwHuSohBC9K9TNvSkL475JH2JWszefp+0QRbKmlLBtk+TVqpJZSdKkpJU&#10;n3eSy+fZxqxELXT+IRpX5dbeoS5K6LLLOIr6UjWlK5l0pPaSqStNOgrrVJxLQgAAAQneIBAjAAAB&#10;wAABAAAgQCgwcAQJHRerdo7t6vct7luqu+uuq+/r+vq+q6q/p19Kr+l9fddKv+vqoKBILjer6dOg&#10;V8Cf0Fdd0+qC++Ao19fX2CoGDho76+BurVB4PXSpeFxX3goLqo9/Suqqvu++uqr7unzpVduulvVV&#10;d8vBVfO5OV3z5wXAAAABCgQggAAAAAAAAAAAAAAAAAAAAAAAAAAAAAAAAAAAAAAAAAAAAAAAAAAM&#10;AQAAAAAAAAAAAAC2AAAAAACMVyXqiYS0YiUO7oWM7qjgqOk0IcVRjPLjiFxhNQo+EMmFIufmhCmV&#10;wyBTg/dCxLLnwiDJssRolEAlEiOYIQmGs+NERcFyyUUI4QZYLkoosI5o82cQyZng8AMCkwSQBwkm&#10;KzHJQ6SAuUIp8xyBJ5CMDQiM7DnkeLMkCPI1QhgbDg0sm4CdgaxxMBJMWswonGzCJxM7IgJgSEkD&#10;JhpLvSqaSAVnJIEaV5IZHpx85SatMGTs6BidLNmhkxDAkrSSBwockjKmCJknETlIFacklKTZBHTg&#10;gYrnZSzkoLNIM5LUJyUTJynBDkGKSgczKNAkghaSAQkkdJMMeRpzePTxR8znGcs8gZiIs4aA4Jww&#10;xLB4DpiIyZws4YaWBgNLFwZEkg4UDhRI9B5njiHjJBziMigAwrESGZMQPFg8QcAGUVGbHDzxxocG&#10;eMgBGAFgGYwMt8zm7xpQseRnKNic2IZQa54ohpZM6bEkWaAgR44GXGEJQMRCCfPTSzyiK8o0BqSS&#10;ZCtjIlzZZIrgkynz5CHAAAABC0PYIiBCAIEFEIEAhUKEEEIUoQpESIEIIKIKEAAqKRIkQhQFIiyE&#10;RAAhJYQAUQgohIggpZJCSxCUJECDEliEliELQIQIEEJIgAQktkF+dcXoZ8QkM+wjx529MuDT/TJC&#10;3/AmhGdOXJZ+uRG1xXXpJMTKxGB///AzqRkf7f1Mjrjv8revin/EaEZNst9VZfIfMjuZZzTL9I1M&#10;jfGCZTfNF7Qu/MD0rbh1c25d6W078mf9vc/n0xIBQNladarSlorTadJ317Xna+106LVaKQlKdfVr&#10;rbT69SrveAurqSV5f079b9SLYuTI6Tf7oVRvVnepUu58fooUbX3BzXbaPI7vt+1SwNrSmUHPBK1p&#10;5QUXRzbLSg8CUlp3qVqV6hzSNctLnz+rk/rJzvm29DuQta0ELpZv1EZKpKknWJckrMI7StvMZqVS&#10;LeLCslqrLWpbr1Vq9fW9bpeJOTPrHbRJf7XpO+SgZ5/vXGCvO5J6AAABEd4gECcAQABAAAEACBAh&#10;hBgoY4lMzrerSV9rd7m7t6m5uV/XXfPgJB306+gJBOrX1AlfdPnWFW+uBP6++r7gXVX9cCvrr6+l&#10;QYH9PlX9Pqg/Bg9310v6fV4e76qurq6roy/pVQYPX9D6r+lA/pdV9dVdVdf8oFB4HAuAYPH11V91&#10;4X9Vf13VfwAAAAESAhCAYAAAADAYAAAAAAAAAAAAAAAAAAABCAAAAAAAAAAAAAAAAAAAAACiBgMA&#10;QAAAAAAAAAEKIssAAAAAARi/Ko5AUIUINk+IUEjA+4UWSiSYG+yy1kgTJg9nigeE2JjOEGxSOGGx&#10;EZkJs4IOM8B48GIyoEgaTAOMxeBniQdJGZsxZuFA8Bo8FGzZkzYDEYHSENTQyOI5MRiAZEmKMrhM&#10;eNBw0hEcYMyweAyQc8jxAMmMHDzU0cDJhjxRkxkyYmYGh48HmQnOIwMhlCiniDhJtYCyGsTOGnAO&#10;MHiDxpkQBB4ozYGSDkLGSFwcKMQKgHizhhkYAYFJpyeNMNmmMmZwIQ4JmhUY2HBmKwcPMRMQxZ5D&#10;ExwQQyYmDyEggRDoTEjwHjThoOFHSZ4oEyZ489Mrg4WBOPmHEjQ5ExidkNgcmcacLMpI4zsGQrJi&#10;JMwimnmcKNqcyQcG8ZjUHCQAkC9AnS1KBTBnCnOWOIckyKkmFYkkV5gzU2cShyYg2EhBpKI5CHhy&#10;vIiaSgWS1+SIGyQCqcpCK4c+BgkghWSTAfIO+kxPLEPyIh6B0IzxhCHBkUAyfNiI4iEGBsEYuV4j&#10;B4w4jwEMVmIwBiUAAAABEyD4DCikQipqECFAiBAwEKEEFISARRYKEoEEFIhIgiIERAgKEoEFEIhA&#10;hJEFiEkkAAERCCBgAKEEEEECAAUiEEEFRAmDNeRdQEyIwqLjpeLl1NkHfaZLzWkZT6Rrzb9Tn+i6&#10;/rXurPsI1hp9nyGUMeH+/pHPybNGUl5FmLcz401Zl5W/0+WHakIaGuLxoHr0qc2vyXE3Jy30o0Cg&#10;FZuU8+XbnF9zsRTtkYORuX1qJ+0k6ZWVaoOkq1Sqd3qtTRnyKVWkRP+UkENkXO1JVKlz5dN69m/w&#10;0zoSKkpMfJEKXdCVqnoKl/X6yH+S/RyTIoAKy97+1PV0PkqKfVDNdqgKZU05ylNxqp9t59ltfr/X&#10;zSWpzOIgDhkBsQNKj90gvY+JZZ57lKaV6TpT11/lmSudotS21ebdLWUuWXsIghaWK6RBFbKjqav9&#10;qmb8ihKSHJZupzSNK+nXrXnfpTSUmJNVWlSTwE+R6q0mzffoINIusKY/pbzLZbH3M3Sva19d1Srz&#10;vqFZ+yzXAAABGd4wECMAYABAIAHAAAgYBAAhBGimdact6JLXOmVb1du3buCout7mput1cCUq76gq&#10;uqB/y64MC5wUHurqgcH7q3Vf84KD/0vu+q6+VV8+vrpX9UGDd9XUDgXXXcHrqqBdBuqrvlVQP6+n&#10;XVV3306X3hg9X3QYH9fB4Fhcf19VB+r+ld87spV1/S/pAqAAAAEaBCCAAAAAAAAAAAAAAAAAAAAA&#10;AAAAAAAAGAAAAAAAAAAAAAAAAAAAAAGgAAAAAAAAAAAAABgIAAAAAI/iUcga4xKRxDa4e4Rk+7hE&#10;jnXHniUaeEY4QOOJBJTJQlhBRKLMC+CUJg2SzAnvS4C4SIZOYkYDiyw1LiQDhJmxocHEZDzhR404&#10;YAZJYEHDxKEZtQuQjYgaFRCE4E4+RELmxJRIyE88J4o0KyvExkGMREYseRCJEwTQM3YYhBweOMkJ&#10;GCDngMTjMsAyEoynnJkAICcbOE4xA5qxRLBSipEWbOIKcRGzdFA2KQlNzMBx4swA4kZLAwgyRMHi&#10;TILMZMGSBxA4eeMOHmAgjxhsDBmhccgHmJxMDY8aaJ0CNkqBHTRKTEmxDmeaCxpwowYmZU4yJOQh&#10;SQAylEOgMA4UYFOeIBgUEwQuYECQIZ4ozNmweJPQcLMRgQ5Zqwx5AGSxxCcAnDIEPOZgBZ4w8Bwk&#10;wJrATTxZ488WDA1MgnHiTIk5hJ8zJmhJg8YYRCQ4jBDBgwQBwAkELSBB5KGSAHphUpYOWroGRsqd&#10;RFF40nZC0gSBJGBJS5JALnZKCmFmTKPEmRBOJASRkgYjJG1sQjQgZEsBJbI6ZCbMc5JERxMMZAtJ&#10;zAAAARsh7AkKKSIEIgAQhFSAACCCkUARFhAIWiLJFIhIhJClCElkADoiySSyAACCCCIgQgCBCSyI&#10;AEJLRAiAAkUEBakRZJdPyXHJTxGczQjzeXDvz7N9Nu9wgieRcQhGWB7cXEYR51I+DAso80LEb0zr&#10;e9QjK2NOWeZ8sgK5KeRbs3zvKhEaEZBWGRmTbFp+IXYCU0nEE33c/fCOS/lAOwjMjZ/VLOVJy7fT&#10;NfJleeSXdpeTfEHYX6ZLOTTlUyNDMknJJq3Ev5Tr9xRpH9/yMtuVeXNRSM0/Bm/GUMvTIsU2Xly9&#10;cbfBeFMP0a/AbZO8PwSsI/2fJkj6DhFhZb/YjO/4VBMogUwNZ1IbTE8JIU28y9IecpfLkZVv0WXA&#10;kydsReWX90/UMjJ15Ml5JfJMWpjaZ/zy1XkzZu5ko5GbKYzI2fSP8MnmIKw/0jWdWkcjHgck3uWT&#10;z+f6Xflgrs4A1774p/2/nlTJG3KkNIbEavPl7lPi60mPSYXfyf8ZpSLKR7fBnnc9wVpdMf9CIoAA&#10;AAEh3iAQJwBgAEAAgIAGCAEEAxAiGgJBYVYCQXs1bCQUIDCH2EwyEkITIZ4SV4UVplJu40rVW2Ej&#10;IQSETWE+SEysKBGYSLqC2kt+EgugXbk7YWGNFvQUNSqDB5X1MJCgQExAJBAbBA+CIoEgCR1ggcBE&#10;SCP11QWGUfxAOAIH6AuwWxkBAhJgjjgk7AmsGCDgCJaCQvYoQmAgIQQwNruwQRQPgQ4mAeDLBA+0&#10;kPsAwiAgJ9zCwoEBMwWGsEEAIgQR3sEA8ENQI4jIQrAgULhJg0aeBcC1fSzdpLpGS0ByNKPAwYAE&#10;MACUMmYDowwTVwiMBICMEFehuYU4xoIECQPvMCshEsQiVxSI32i8IxG/qmgM10TUozbskrDYAAAQ&#10;IACDAHCAUCDCKsERkJAdhCTCCMETMvrRwM920Kh8lHdCFBAx7fF7WIUohJ0OfaecUzsFCaGAABAw&#10;CFVYQ2SwgYESDP8IYgjVCSUB+YQQmMC4qypWSoqUqNVu9c/8t/sYYxfI9KPuvODkzxzmAwACBAAQ&#10;oYcMAOWmwYLI6sg2iOYFz9mmedRv/dyI+U8ucTtGeMFJx0eLVvER7Rjrl4AABAwAhQLDBP8IQbbq&#10;v28jzGU+FWSHycPvUxbpzS5o8AcqhSb9o5QK9UpIOdp4rJcTAQABAwAIUAIACMiYRBQhSCMI3l6W&#10;EDqXYQObNJcH0UOfIqrTulYfFf7o9P9jGJnx5VifmmoPXwAACAACDGOAHAGETgJA4S4Wk/NjnCBk&#10;ER4zjkmEAm+nYycwEADc3gyXwkrtu6fM+sChBECDFgAEAEYSIzDQVvhDCAYIXhGewdBCeEYFmyPQ&#10;QYixlWxHGqBC87aEIP7Sv4YSRhAAQAFABqZwKOc0lhLoEp4Te2IGwOwcAMIOz2rvp/Wz1qlnGHLg&#10;AQAAAAABIgACIIAEAAIAAAAAAAAAAAAAAAAAAAAAAAYAMAGAAAAAAAAAAAAAAAAAQCAEAAAAAAAA&#10;AAADQAAAAAAEcQqEDCioURCAjg4RCscaEICOLFAg+vYI5EEkRhJAfEQYSBEEgxhAxBFA+IIQMIhG&#10;EC5hMIIAMBRIxRDDhFosMg6GCBCCEDCEjhYYQMQQQZBDjRGGKMkrxBPfhhAiCEj6CMEyEEDQSWTO&#10;QQhWrt8LJvaMCRgR81AsUDNWU0X8ZAEB7UUymUy7jRdLxDJV+1FkLg19JBYECThaYSKgCLgYIASY&#10;CA4MENSGEGhAV9xP/4Akf65ACWxLhcmqYQABJv4nKb3L2TLL0PYWEosLCU9PDU0JdBree7muhLrp&#10;5757o0ke2uApYLSUkEh6aHpJqLLje8YsQoSiNGQGEAjFAT2CPIEaQlCAQDQi6j1pb4CITz5wiChD&#10;LoangQeEjPKlP7LhHlCNKaAqCgRZBpQ09AGfbe7QhajCQINDxralpK0TRiQF48MYfsgoUjZw0gQt&#10;uloQWnrGUJPGPZEDARoKYAAAARsZYAAADACYb0AAAAzWulRurZe70mhVk2u8XljaB6MfOiq2qLGb&#10;TR0m9gAAAED2AAAAaNpoAAADwAAAAAAB8gi9PDOUCYnBDfmWPWBWggOCnCCwu+gazdtTPuMQkQ5l&#10;iTPFqJg+wgkEAcEFxVbBuN8ewOCCx4eCBWgNoFMECdZ+bF9lxNzbmZiRu3BYQLNjYQD2A9gNwgC7&#10;eYXG9hCMeCBrori7F+1ZW8sSYDFxWjo8JHAUBuNC1BCobCBufrLWXmSWoZ1QQa8s7tSSbtPTqKMY&#10;dYo+lQPVdnCCvJslfWVCIF8IzFwaJJ+oa7B5kOfZVDGxI0blr7VA3XswQTzv75M2oMQAW4XiKPQb&#10;cwS1o3wsAqqd0eJxCLTJs/O/wr8ZRaiZ21Ph71a4y2h1oTzQ8fI8kRgD1LFlaNxthNXQACFQ9q4e&#10;FG1WRlcYdMGn7iU0rYKAgIMhIDc8nRNRwghgkJRM501ZagEaJGiBuQIAAAAAAAABCDAAAAAAABIM&#10;AAAAAAeAAAAAAAAAAAAAAAAAPABgAgAAAAAPBgD2gRvMBPvwsPkxoBGwSyZYzWXLmqLm9COreF14&#10;+BiQ2AzQQBxIuYXVyRcmTNaE9kvGvvRt+rX3JNd7V64ueJGj+xrRP5vT8sET51jZLe9COLFjbxmF&#10;wgl9iVso9ta7oTNnCJ43QsT1qM2lpKXuZ0+vIseidg8KlHAQtRs/y6ghZIsZB6PSV1kTTG961Ypi&#10;uXAWivXFXmA0SnV6iBhWL0mGzwTQsDkwFRWbhFYNwkQqgIc8AFtQn8gCZRUkALsS3JoTDkJxN8hW&#10;SuHrKD0qa4eVx2d6WVFMhQGoqQY7vljAP7Ta+Q3Gpq905BGAfxPPFnaFh5buFrYvIYbfE211Eswb&#10;n+CaCB6ec9qrJqabk2PN/SU2QzRsbRQpqCkBsPY1q2leFJWkxOhYtZ4GJvJR0naBtWJSmSgB03Au&#10;TqQ0NZ0EUyvpG3ycT/kEs5s4c0V0g7Vq0AAAAAAAAahDQAAAAAAbxssAAAAAAeAAAAAAAAAAAAAA&#10;AAAAAAAAPAAAAAAAAAAAAAAAptgwAAwDfIAiI8AAPGCREQQkQRWIIEKGcQoxxnLxg/28IjeAwg2J&#10;1/xLm4bk4SC3CD4RVhAfR8WFj+UB6P4RBBFbvhA8ImggVv/qLG8l8DMIJtBoEDotYyrdd1uCHYRM&#10;fwIHAiWhArpp7UtN384uaNVoCVG3Rfu5yvVts1b8JtvfxDPdpN3WuVogJTVn0aPjKbGjTonH2qYm&#10;NogAAAC/btd7fSqqCBknKZZHi40dYS8oTHuRQPPvp0rEIktLfVt/8RWZvyYMUWBV/vafnROgf1+T&#10;wq8MFnXP2npvIFy0tk27/xmnsdE9DklmFb7ta5YoVDxh+ZHD0pBdVrwc4O/1EXF/6J7omyg5wjGt&#10;lVbBwkTfS4lCzUbJwNikSLCFPSAsI5/Vt6ZDbBHyK7JKJxX44lWGc5Wxaf3/HtTvIIaZJLGXJiZT&#10;NuMmuYglOtpFH5qJ/iMXkL/JHGOpDDCl26UYtd1puXARMEDhEs0S1tk2PBsGAtXgAAAAAAAAAAAA&#10;AAAAAAAAAAAAeAAAAAAIBgAAAAAAAAAAAeAAAAAAAAAAAAOAjBoEAISARcGhAAB/CROJmgGEW/hs&#10;0TLi2ifpgiSLfNBB6y29UTe5YJBw0JgoIsiY8bLGhfZO2/QRvoOgYES0ShDaCoCBA6CuotthC9ix&#10;sIFUBjRMWNN5uEZ7DQLCI4kEJgELhAoDaEnVwgOJ7Pk65U2COYsKI4YuTf86JsLSNHCS+EWmNoC6&#10;Dz0kNAiihAILcZrMcBl1GybUJXJk2eEQYQD7+7ztQHJV8JxPSBISSAAAAAAEAAAAH4IPBAsmEHwK&#10;isiYAd3s+n69n86T0UwH9RInZT2TJloS3tTBBIIPHi5F45dhY8bsXp4sarama+CIBoIBBAYk5H83&#10;9RPW3K7k0vlq7luM4fMFUhrXSYAALk27oVeCKofiTlOuckzoHcEeR7qXB0k9HWgW/7a/6Y+V9quU&#10;2m1QcKiumNu9k1juoeCtVI5QyuaptElCqIIRnmMRgYlRYa0k4zCXb27Uy8AAAAAAAAAAAAAAAAAA&#10;AAAAAADwAAYAAIAAAAAAAAAAAAAAAAAAAAAPERpgDiOCILJGmJ8AAfBGUEMjYRBhEeJ6JaBwQXN3&#10;rhDMH6CAQQOJPty4tIwjXCG5oIfBEkLWX2BwgkWsVQQyCEUvwPskyn+0/dewheEI9t8HUTea7Tlw&#10;jLCLcvRsIbeE77ri2YpuAwxFZ/tyRWkyNsf8brV1drm1/4eEAxMl97sm58Vv1LiSEwT3T65uO9rI&#10;U/fPprGS2aYkYQA/uiNja2eWpe94GkskxCfhE1wdPVKCR0pHVuCyo0RUb9ODc6QwFZEN9XXApS2X&#10;ZF4xgMAAAAAAAAAAAAAAAAAMZG62qDQyBIWAVnWxPKvYhHRm2PqbTq5o2AwHG2znUNYBS3tlr8/V&#10;0rFr/AAzf/iu/p02Tbbwwyfmjb42KATz7moafnHuuhBLPlNNJPVJt1DS24qnyRt8RGjSDwF1Ip5i&#10;hiJPW6JQ2bSLaVCB/9CsizyHn9lTeA7UoATkjbCgQgBgMo1zjmUA8i1LRAG4M2Y74ypsH4hJPct0&#10;cUFsk6Kn80ykORHidEvWumDLKncdcDhskLHv7r7zaeqiKN8QAAAAAADAAAAAAAAAAAAAAAAA8AAA&#10;AAAAAAAAAAAAAAAMAwEDABAQwAAAfmwh0ETxF24QiGwKITx9tBAcILzSh8sV+X4iwRDhFH3aYINj&#10;QDcq8x/zCN/vaTggwA8nEQgjzNGJuhBQwkErlFtR7QiivRmnCHEEM+maJmAwwakzxLnt3wvxC8DX&#10;4QSARO3FbgT2QQZvsIGrrvG1PE6dF91MD0CZjUVPAzIm28sALnCG1Hvr0/SuoerH5QASr4h2tesE&#10;MUYp1t3WbbKqiEwgkXP3pkYQPMkt02pAJ63O6ZBRrGzFaXpo21kHABqASEYiQJfmVJb6dfKzjE86&#10;E9yTnaiSNND9ClZwlkiJmHOMSDOAsjlTx3IC7oZE0QPJ+UzALOI0edyFQS6uBwpyUQg1LjZ4s6dU&#10;EMQU5EugbfJoXk/aKpEh2qHnii20jikkCwR3QlG6D/iIUr0Sk+xhNQ9eJxOFeQbYjPCjHkQAT5ZD&#10;qSh5qEIDjwA0amwFCaIoxaQQe4nk90PRD8wZGvRrBtIOSRbAkDchr1YsyJIOFpi6tcJEjEVnLET4&#10;aV7y98AGAAIAAAAAAAAAAAAAAA8AAGAAAAAAAAAICQFAQAkIgg8AAe4RWkEKIMAwQhMCQiMEXTCF&#10;EIVBDIIo/hEkEGwhc1As1lk/3weEGmCB40Bby0dl1uEOwiu0ESYQOCFb2PE+4vfyCDQGBQQLujQD&#10;IZcTYWIjCDYLBYQOqzYCKRdIKwivCF4QzCJL3wOEIhodYt1hGcEM/Hj9kwg1OPlXljlPv8XY0VqW&#10;zIx/2S2LMIsghHosbfYQOnFyLyxW/Ihc1/tITxNvgfpKprIt0mhCwqhAmri5K7RSWoFyhB92gMk+&#10;B7YEiI5MAIH8NxtAMgGU1QOJ4piEzwAYAAAAAAAAAAAAAAAZA1BgQFA4EQAeDgAAgjPYILm8lgLu&#10;lxM6VJugCLXt+AIHugir8EDxD1UYvnmqD4gwhuBuZXAxDdcaToiLkTWX5FVSE7SJVNWMbCE54dr+&#10;Lb6iFtqiB9iXZyKTB+VNlZHcVLfTXopaNiTGQwIqY+gKJEi00dkx5yegbwAAAAAAAAAAAAAAAAB4&#10;AAAIAAAAAAAAAADwAAAAAABtahoAdAXwR7BEOEPwOS0EMk9xYIR1zYQ7CAQQCEncAyc9AKVhHGEP&#10;giCCAW9hCHThMIOpE/CK3hI2CHQQCCCQ5/hBMIFaN5IRgg2BE9CAU1GpCcFgrv59BFSgkThD8BhB&#10;MYvgQKBAa0/bMgl5BDcIBhD8kNEjUzsfxJxdjXAIXekWs9rdaWRUEAmCEwQH/r2X4TJ/ie80DCAe&#10;gjuLBDcbPxtaQCe69cAQ7RbwA9ZJ11YZ3CIht3Aue8cgnoZHDSZJgMVgRBq/6U8iQcn50H+tWsYH&#10;nDV4xUiQNmqu6MM4fqxBSJBO279j4RyM6/NQPw1aAAkhdo0+wgXgnlSYISBvcW2rLERZsQ2qDieX&#10;JKa5eg7rrqEnY5ANaJNVUkyK6/kfWcwV2VQlJCBDQ1FNPgcIiXv50yoLkxIaPQ0Mdh3CyiicSswu&#10;yDT8diIB3g+nsdZUhcp7eReQbXoGj8dUmvQlC17bI/u3PR27eHzokkIBmxwR6jp33+F6Y0albkF8&#10;5G7PhL6xzxaqd8w5aZqs3gAAAAAAAAAAAAAAAAAAAAAAAAeACAAAAABgAAAAAAAAAAAeAAAAAAAA&#10;AAAAOAgFEQARBZLmAAAH4SUzwsfCIM3/37mBBFUTLkggF6rpkCCR8Nj4kEOj2v+qCfKPExmXQDyS&#10;Pxx40jPH0Eh4ImgiHMQQv+9VhAlhAOcFhEmEEwgVGCqrqQkjxsJCYRNhEUXCFOfb4ggGArAEDwhM&#10;EEzxIajcOPlyEMSHgGNesjFOZnzYeCJIIRhA498bZPdhdS/LoufPEmJp02LFD6bLsetfnyFBkCtR&#10;XPLGj5N/JWL4sVnCDz2xxiRg2feTvQUBYtQBU82zBhYlGtxRhJUlT3lF98L5fiyJHFVEVfeLSxBt&#10;FIdBh7tLH3iPxbj17oRQJbwUsg5mv5FA0lJONg7VkqC20nwLnBbZLEgRAjfLTgRNIDu+SJBhi8AG&#10;AAAAAAADIAAAAGAQIEYBACiUH98L/3a3EpopIkkIkJA5CTGUiXgAAAAAAAAAAAAAAABoAAAAAQMo&#10;CPcpFjBbkNY5Dvrr37vbU+rYbPbMym5Yn1sn6tae2tVfwiTCUF8ImwhOaEoxuvCAkEBgjRwQOA1/&#10;bIUQkEQQSg6CJYIPExOjSTEEAYQPAYQB4HcUfNPp5mGX4aMQmGREZnF1osiggkBggEAUkIwtZVvV&#10;vxQQciyJEh0SAmFUY56eMFXMFAQMIPmMr0SjGHgMBwhMpFIqMKUVWiLKwCaY5VQhI4qYIRPGZBu8&#10;iMeeCRcn407kKWFYdPXQr6q81QyHFwKnqWaJfNqucRvqg+diMQwTC0VHH+Zcwa8pcjtI+ASS6Zyk&#10;l4QgV0WppbM/kF80kiSHB+59CdGvNuaCrQGhMzlMlMqZUipALGG2HTwAAAAAAAAAAAAAAAAB4AAA&#10;AAAAAAHgACBDJKNMAe9KMNZmmBtOIT+EQmmHQQERAgiIohL484QAh8LgaxIlNV/sKZtJD2hLG+Yn&#10;QQLAYygf4TJycGVx8XPUR2+y2Vdfi3fl1I3djrNDQnZV668r3gAAAAAAAAAAASNHYSSSIiTXqgui&#10;ygwkqUWQhDlIKIE9ViFiC545wX4EdwLC2BiCHDKIIAIIeMwziAiAjIMg8O+4IQwYIjpBEpACA7CM&#10;OhTScqCEpcgRSxhAR+CNbS2DSUgkIIBSFQEEA1DsEJACTiDxCCCJBByAEEqulaJAlVeFLGlxMsQD&#10;wFIEJGyJMyPgwGCCkEHIAQTEAqy8KXUrELPY+BCI1F1sEFIIPAEELJxAJYpeELUI2yxAN7MwIRAo&#10;ie9YIOIIIAIJpeIBViFi4QWRUiVEAfmaABECku9YIKIIOAIJm7LJxAKsvYQiKkRCw2qEIgBIlbBB&#10;xBBQBBCPICCiKxSdhCISbIiBEwGPgAQAUO+lbBCBBBABBLoKxRCcgIKr2EKip6NYgGgBjABcFCHZ&#10;H1ghAggoAgh1WQEFVkdgCEliEnoAbgkwABqld3lgg4ggoAghGKJkBBVZHcQiFKhgC/tYBKwAdkwQ&#10;cQQUAQQUTICTRVWJuAQUQB6BN4QJR4CMi1f6wQcQQUAQPPiiC5AQVWILsIRFRAHcJaACBgEfQO0X&#10;sEHEEEAEE0jFEyDlTUKIr2EIipJEsQsjXBJQAWFK2CECCCgCCXWQEFVibAFPRJUCcWLFmcZKAzcG&#10;sEREEToAQFQehr6xCOgjjbCkEAg9Vd9Awk//WQQRCfnGcJ+iAx8Qcxc4z9jBE0CIhBAa3txHBb1h&#10;RAwerWIv/4EaepWZSzjFrjH5JgieBEIggWc/fbiEA+woggANlGel57P8Ze95RidFpGGnMzkCQkMh&#10;BrULSESEUPmGhYnPlD/trBaMSQSwTT09FQK6bJ/bqchg4mCje2NijJDJgvDy7Z/jLwmdzmNrFnrS&#10;uNaxaA+gtKWCG6z3KYIgYAzA4QMAZwZYpoL4ehbSYVkZhIUF0T7GIAWYxACzQbZrcoyQRaVo6KW2&#10;hgBY5YKSLXWMGARQwwgABFDIOGid5JjLwMtmEhkVWYWktFS0tmAaR+7rOSTn8eizJFJY4YEAYo8Y&#10;Y4AxgSOj4nLUZxKaNnSU1a232I5kShHMiQPXRnFErdGDFEhbEH4MgrYexqNGmxvJsDyQiCECIhEG&#10;G39mi4I6jxl722agG1ZOqrVMD6CUhdEzL4p0Z4JNJNDJDsb4YKCjmksbcYgkyZV3qQle48c4wcI1&#10;IjBYImgiEIIJp+oO4ScSKoMEAgosKXzjHc4zuMCbtma2AR5mjYkZBw00MCM0SNHvIzblAG/oxXzH&#10;40boqyLnn7D1qjW51mYbfAGJHCRwiG5Jaxy+Dh2yYymmZKao34nxLWMIjG1lsxYD/3PRSona2taq&#10;ROanARshMWNweLOTC5szVho4nPj+mjHcb7WrbDjXS8dJr5Jiya705qBnmJir0L9ddWtahwCln8fE&#10;iRNN840NC6e0n2CTIqmKIQy94duPCUW0ZRomfPh2d2VLFrc0QjR+i1E9vS4KJ9RVu6WOM2Sqo0TR&#10;uKN0njUjNSrRxTbTBvY9FWR49dHicgUpzR/XgFGqekTP+mqyjarTxMekMkaLwT7wG8qKGSiYGl31&#10;PEymdzjHeBgeUOC8CB68m0OIUdpmlROXLeoeL5t8tGcQWLDsZCUCpeMo8JmrFoMKhED+MUvpV+I0&#10;Y4yi0lwTjI2GN3DHIxkJBjkY6Eox0xyPzVOXNC73XRvKNkEBRadHgNHSIQESjpcgNHRE2AdpqRJD&#10;YmI81QJIUgQlA0hCBCUDRCbAbGosMoo7l5MICRpgnJDHZBl7TJaw18mVjwULb11oRthYkSJI4k3o&#10;2qwCWKZihtfxbzrMiTbD3yZWNEwv6wCJEIk2JHQ6F5rRmzWzfLax3bikpuYLV9qrVy3RmW33zWqe&#10;K6heApJoUmNhtqydfGpKSkaNiZ6KISgqroPvTX2RPVx6WaEWjRt9cDdalWjYJapIMBCZ7X8Mf20R&#10;BtE6uSAF9FqPipDgrSbaAcIBllRqTfDjaapCjNL2pjc+dSJtAwkzd3YsSjERh7l41AnokcKn1ZjV&#10;xi02g4HCt0lUt0CVjaxtgB5Ex3Cd8tk83VI0wUSLFiNqrbY1gnySTUiAIHFapFI0Q9pH0bxEMive&#10;SFOdE4FgDVFjOdvNORKA3dY3+mUkhPOzSEvraBgQU4wcIxa5UCwRBBEgQQQsn5x7hIaTQOBwoUHI&#10;pWDjGXhahT6qVE1q0QPFXE26h3KVlA6Yn5yQYfYxfKKfGEB+J5CWIZeF9Ayc7P0dNjqp9JtpAnEH&#10;/GkeoVhgthAdNiZOqXwokKkwETAADIqsX5Gu++JP6jO7KnUKwyRgYFmrz2EQvzJWafppKLZcs3VN&#10;DFIFMuya55GGyZd6LrlCGqB+jsKeAqlptjVnu0eJkbZuLH2r5niSS5eSqS4VkrxIhkiiJoXqttbr&#10;aQqQ8lgYTZyi03sqRGjRJPFuyY1ZzBRYoueYt7zP5RohW22x2pjaMIg29U2kA1A53fXnebmS1aqS&#10;KUJe6u1SmmgX2DcVqSZrX0F2tczJiRvBqx/aNNDAtwTpW8N17xv+TVy2gPYiQSeYPJgAh98DvpbR&#10;Pwu4yPb2meNFxycUXo3yCgbKZ19UFxcInhFGzES4S0a0c+LelRaaheR7WnizUIcPvicuVoyQ/Qps&#10;0vCJLlG3rPJYlziIlXsIDSTlOWK5PCct3adxs8YRBhEawik63CaRIlq47rLTcWsaPpE225ZGedls&#10;pj4sSPkaRFaIJaggp65GLUqhG4rZNYrkzR7dEyt+oUP88oAaEmjfLRDCzmbCdaAcIGeIDUjk+bqR&#10;wJt1WnSgDlHnTZJVlKaXvI6OwKze5pBl722RjQuERQ0Jg/m5kzNVHCIYFgIBrr60iSlU0kwMiTGd&#10;fp0kKVCrBxL8aY31gYuSw8+AjUmcwkP3OpudaEQPe72T+6aQuCmckxSZ7vWrBTGxfzPZPmipvCVE&#10;yT4qTQXKdhIaVa9i7MtLRLtSmiVRRxaju7h7gdIn4JA+MkcKGx3FHh/m62Z9SZtxbza5ZTD6Io0f&#10;/cmbIb9dHWuaLa2QPLiPJE2TT9ItllzakxlNYSGV7FaADXGsapVYGAQieV/HXxCeJ5sg5MryzTUT&#10;J0bjWLgRxcumm0TcYg6y0YSAeeXyJ644uNFI1O02s0OW+TVRaahBHG1ZOvSb/NJMneaxPniE3A20&#10;pptIzUagyxMDays9H+0hc+VpVouxDKL+6e+SGUxVWnkcCgCEVacnGRwzI4qgWCHwRCEEEtBqg5jX&#10;ADkUTYOBQgUFBKCGggOQdoJmUAGMkJMmwgDD1vPK14tv1X7JjBcWVNSKBBUktAoLDr0vnKYwe0Fw&#10;VE1WLVfJRFqg4xpTa382lf/tiqqNc2j8FYR9TcgxDY0bfYZv8+TiZkCMdn1PtEe0Fo4kTK3A6MSC&#10;5LeOSJvX0ZOE8+9w7JKvFaNwSOuLewTAfpatJLcuiCADRxY142LC4kabsRpnc4YRHJFy+tJLH3Bz&#10;Ro+ntpfV1xSenZbF6PV7pqZaY6x4ARsbWbqc8zXUmx1b5/s/rVy00hqnZTYPsp0aJAxMkTZ07gjG&#10;xM5OiR05N0tGjZPit1tntaHWXAZDYsWO1ZlYxv2/aRhISKns+FbdH+SJW6S8itJtAPdSekwvb2/0&#10;2pPR/7kPVI0gIsve+HJk8P4l4mJla1SNx7qFjVi+90lj3dGvuNJhERpMbuytaFYHxjEi1r0vn/d3&#10;8s2o4zYm28rEZ9rpnarqa4sociSaSTxBid6qjZMA91VPVqGg/43Fk0oE2aviEliq1VFJajzbZjVt&#10;APbs9SyjMSLfXVKn0+aGQNPdk4gg1aFr9lTQr7dbY1jJe0NEQEAoU9voRIy6lADvGiMqNk083fc+&#10;zXu1rVolt3ytp8Cxfw+WO+8nI4AQmFIuVteYLEmLWRpk9B2aGuTblrB+6m67VvjEi1fmd894zF/m&#10;QqVVq9e8V6kOcDjYQOLDPZ3eaCXJhBP/ZF1jEqF9iRoz9w71YufCFtKNO7Qo15/5/Ouo3IMVhSKC&#10;kmgaCWF3gnfsFdQGnyROt8VbX/W3ctglUSTRzYwFN3fimk2CVaNY5O8n7PQuvs2g76QnjELWrYwM&#10;InuZt5lYxhIyLHKA8VJx0CsQkD2UXLYQRx1jXL/zGRPQPsnGugd7uemo1AFaAU6lSEvtHe6wV1gy&#10;geJA12UBxk6lUiX2m+1b2g72hqjFgpNYqBY+AjfepWfAMTLltNGv6ogW7id1uT0SspIRBRoUazog&#10;gbV7W2hIJ9IzSPRUClywQQJAZQIWPjxdH0kGJmy1M6m0BE/ftlisEICQG1G+pmRVM7nNa2zGxfk6&#10;lbNAerylgMSpkW5Bb+NrwNE94EACWRmBGDbrPVoEoRNAI+N8UcJhvDFyRX5cIyViSh4N1xfNpoC1&#10;ANuNSaaMMrGDCI6qb0BqvGyXIXa4nXKCiSSAataUBXeSWiv37yJt9T0m8TV62x37/tbHyon8lSuT&#10;ByZ49hbbyV+x0oqu727utsd5c+XtbYsRhiijP9weq85SZvOzCxfW/TTApUY1cehcpWlhrWJBUYnw&#10;pwOV3twt2MB+qCspzLUZ3VhoifP3N6GxxR1Bf9OyCgtGuxsWHhMfqDYtTuiUyiEJjSS8vtmUgIGT&#10;MkX6wjz5q9Y5mXMreOXF5RMtIbcc0QOh71/iVNkQQAWo4omnHy9NKQkFgAgh6iCkWcwcWFKyDghk&#10;EQBAghZI+FWBGsAEhoOBRwlAA4Mdhx2ByTjIiJ1t+257sXFwbLo0pqJya95IOyfLgP0Ihxb2rq8t&#10;RPfeaByyKOfaCUzhCzGNN2ZTSYKbXUkPYMOl/JEc7p4d6MmiQiLm2IMDnU8mn9Eqkx8SWXIyWQcW&#10;D4C/pURVjvOMhFHtVusWVbW0MteLrqfSMlubSJEKOcpWNvN4PUOIUU5bNoKaaf9Gl8b5lssPWOn1&#10;MA3oTNo7kPjXrOUbbbe761po5D5bW8rzbSD98dWn44f3l4UPuS3oBv5f6P5uakG+5i589B02l0Tr&#10;U5MRobPSh1kX3pkoPxsMdoCRY1A1ffayiIfKXo5W2eWX17Ph0mgc+WFt+v85op4mPAay3+zZ8ThB&#10;cbAN4xbghFUeJj4HNk7tPJziH2TlPF4uEN78PsvXIu1K+3kH2NkxzNMb/iJIUCtJgbsoH+neS3tB&#10;0z0q15nJhzJoN9+8tMH+SyYt/1l98ev3/c9Y1BBCD/Ee0Peovk68rfhoYDLIhX+tsJwz/JCi9Vo0&#10;OU9QGPAmjdS/sGCCRsxhNpbEuvMovMnLUQIACkl6rJghRWRrtEHvqLW6AqJEJLBjPYynvf7mfCAO&#10;0Ac7pkExYtFumpsOEIMTJ3Z4cWLO+cptITqOO1taRHTveRqadUzNRRawRcgxsmRKIRy5+oRVmdzF&#10;txTJX6vytRbjsQ66q3fuCWkUvehxcbkKVqknYy/dt4CIZNKBmUBIVAEChQlQB41AI9jshk6lCfVF&#10;+6sK7FuZAlFJLI8mJIPG7FC2CygP2aA0pt893tzFa+FBcaYUY6DavwdnQP3OkSikP0QuSoV0TZaY&#10;ftSHOhU9upbQKScb6Gz3l50NFV0nvhDyIV9ArOzo4RgwQMEEAFoB22ORLQ+J3iW1qGrmmFyRE5Lj&#10;3UJXtQvNgOyVnU5Q0S3T40OQlNda2kZ/sFnL6nKE2H0X1Dd5ekEuO+FM647iHOZ0MIIt/LW00AF2&#10;O6K4rY68ILgEfKu1y5TA6LpJYroZsL4gOIUid9dApyFcQ1mZsYSMINWK0H3vcxluntNanvIEWtMC&#10;r2kTvLeiJFU17Z2UmwYkJFuLC/1jxIooiFiNQo/8RwBAU4zUsXFUDBCoIaQIHQAQNQQQOLYAmwkH&#10;AIwUEOx2gIIOByHDIAMVWa91nJf2GCAiJ+MQ4NmFIQhwfMMQjDBvShhThQajxsjIMsaRmGAwe6ba&#10;hmlMEDPQXAJBDCTgEghhNoZ/jCIwkNAAJgEF4H6y7UZ1UB4FCIz9xBNooQkMJtKTxOXMW5TDiGDE&#10;IQYgbtp+p5Ed4QD8+2S/UCH6FCAI2DbG1j6wm/BAv5mM0DCBXjAftvW7VKYGELgH8kRy9YOL0Zoq&#10;OXi4gjmXCDv1DxqwMIBSY8EyuB82PX6t2daAxiOOCC7iqUB81Zv8Zv6z3TgjVhyUmtQ9gzxardLU&#10;5cBC+Rlk+PuD8tSzZwzrbnaUlXM+NzMItsPUO2Wken6lCrIMySnUJYUPBjEHw/jcVaCRarRIxi2e&#10;jvfxBngMYwmCxlzTAMCB6I3xQoa1AB6EhdpDrtbPi8SFeoT7y3aE1Awzck9KAoAMp436zETUnTku&#10;iyyknxhJxhp6JvbMvWJ2nBlEyrnQlgz5fXiX1ocDsufTtC4Qe0aFrA0/EppEQrVXkMEMj+vmhP3c&#10;oYJPkDFy7AoWN8zx2P1QFYKA6dXUKK2Ng4r4cUSv2Y+vdBtybA4eCpBgWQUjmrkCNSn1NAgsvO15&#10;BkTJBGAMoIFE9MTmnooMWJWLkiKmNbieioeTKnjH/4q5Lj+1ADx9bZOb0Np6OrKWagym3cU03KWH&#10;wrNtI60CRoUGJTSYRAcCsbZ64UYlWiXQ4rkZRoKJq4dsS0e265dt+2odRBV+sa0WKXwiXvRntu3s&#10;FMTStWXVyqem3TKI57fzF2ZLaq66eZFhzcUqdI4eL2W4U1Mr2k1Fn9H1HiY6j8bglq3KjHUubKha&#10;bhVdx+F6+R4uMxpsLMg2JOqqYkdOrd41fT3O/7uQR6kSBQWMOPqfQdARaglR43Y4qSUNcykCA+yB&#10;kYCoSybRJAUbFYcXiFK0BGTSbKHWm5Un0A6Odgd1WMfPl8xqlIx50iW35mj7R7VIiNo0Gnq7yIst&#10;hYtK6UEsu4pOREFSF0lSaBjblJwSPYhLca04VaM6TtGv0meyIg/fJ7aJfBH/N0RbjGLe5835tgEe&#10;VasW3yWaWxaD7IbUJTxIGgaCVAhkOVTtka0BDl6NheZtIHKVQJEOuljJImNezZIL9jcaN61nQ9NA&#10;B00AO2KuY2sbmN99lE0AbSlItHh9R4bcF/LHWINSARfQTIAk9X8TX7BoZAiaSQI3SyqHpmFyk2DC&#10;ZrtA5432mA5LvcLKABoY/jCIwkUXQVJrc5CxGTFd5PCxGbADNtXaVjcjGh0xoorcjQYBGlG0V+4i&#10;0HM2lkDYm63aT63GByQzbTFSzq6xhNCdSzOzYBuAsqMuToEzoxeRp4bMcxuSdakEzakyTBKPSIwT&#10;hcjMHFt5zY7WEIK4PfkZQmiLkBCrHcUZATg2QxgSAFhQoIKZ6ECDjJaY7lVAwQmCFhAgg/gBKDFo&#10;ANDw8UKOwYIGBhIcMKhjoxg7Q3IRsGowpiERy9bSaTFyDaLRAuMkZhXF0jMKPcVZxSEguApDkEsd&#10;RxkElSaQ4aEJ0hIEI2MveMveMv4y94c25Cf0VYV4UmeE1+b8JX8koTtiKHMrEVQliNNS0DBhkJ9M&#10;zqlaPqbH9MyKVWgBIZjtTLZjaz/6q9qo9DphFg2AKsqLYwRLNkCCWY6JWCBpCqHREiz0ARFoRrIz&#10;imCAaOoHUFozZsRuReSPOQJ5SJXJhCsDQxtIiDQ+5jrdprRajwQGkISQwPSGb1UYIC2DZNVGAxyG&#10;IJUYSMiFkzJa2NcxttNehOaVBlgMbEHuOT056fqEBKL+E3cQQuEMhjBAadJRMSBYiMRsjQHc0hQp&#10;mlrREivkjCJT7REyvqIsrRWgxV94tN9WrSuvA3ykWpvqDXrrXb63WOnqAX3PqZt/tO0Wdt61kjk8&#10;gxYaLhACPDRiT53iwD0BzOl5Vq1L4lZf3r0ro0j07RkGKj7Sq9l4ciWcghJi6mTesCT6kVpWHj5U&#10;l2fXHpUz5CydPCrrlFp7Xf5liejeQWyj1pMT1KLcsS2aBg5HZNgUF+0/Qga+u7tNJAG60Ucu3LYs&#10;uqIpBQAG8/QGkFf6kmdVlrLZB/DhAIIFHPM5BLhW+gecua06mlwvXEhZdaRU7UuZZrb0Z1PiLVPd&#10;bkYjGku/Latc6+sJqVg6FHuswlg8kSR7javRL6UPY3dLsZviY1nGRQu1G5eyKmCBmB6qFSjasuor&#10;Ta1MAtVjIkEQeIYhSp4dgy1rz14VSmrkKURVcKulvMNhBb7Z4gpFapEggOVbaIz7PfaxY9Jt0zy6&#10;ikTcNl7WWrPyKknJU7V2itUmqg10R/ZHqxN8ILU+tmV5MSFI5hJAgqrrEAZV4TKkodPNGVhUYrQy&#10;UR/ARfyRFWyoeXLmx4KpgcMkU/DA6MVzkETInkmgjDMONOIpMGs3KPYUEkfwLENkcmEyxxoKkdEk&#10;eHbiEgSdQodk/4uvhJw7OoBPf1gTKXU5VBbIYkstyEoT5fgS2RKxrJ4Kcz/RGAJHYRlfioA1oBAB&#10;+Bk9ZtaGk50OAaIbGI6glWCZRLWnSACJRG9sAlDWP3LLxTmzcM/J17haii3Y5obHZo+xNne0nGNp&#10;RW7SFSRS0CxCpiVEpChD5sq/FqLKpDrT0mDcpZL1+SLySFWiHsVRzzJxVRGzLNaWLJwpVyCJmix0&#10;QXD6pjJE7i5nnqkTXaAmzFjlYBYy99wJgO+2XTlDsLJGkBe8e74jJJdvUwKNWRWpkdQUt1I/U7hd&#10;11cmTiidyaY6DhlQv9b0TiQRRa7qk3qyNS2L7Gq8e8kJEiqFyGJHFG0ctn6zSqIWedr5K6YolhkE&#10;SzM2MJGWoSvtXJgni0iR/7xt5AiGxJELEVhSkjDjL1Fq0tAzPNzItrmEJiGopE1JAWso4IQYaJFp&#10;ydQZASFCmUAIqkBWoyOYgyVAxBEMEGghIQIGHBhoOIFCh4aIADBgYSTxngMVg1YESGyZGcokwqPg&#10;NsESA5DE0uwiRiwsUhM+5Pt9lsJ337PRYsvvsnHLZ6DIMOXHil2WnohnA8uBvROD0+LJi5DNotFq&#10;WwJQZZC+LVI+PRNbyWllIT1zCfnqyGq/v0Q2EdBEjxbkTrluuo6Ll8iop3qVymOsm6kzKOu/7T+T&#10;+uFFE8v82HEjI5BXbVx3Xjd6a3MZdeTPl8f2emwbDSGatZhbhEMCMPjTgezEohvLOjXK5AP7BhC4&#10;DA3LwHELRi8W0vqKMAcIFA8IDf0JG7RNebnjQD+XNC9yVDcIRBBsIDaYmvMlT6eqL7L6LvqmQPIa&#10;L/V6RTty9k/Y1RdXUfiY+2PBRDKIQbB/hSRzlkux4CMRxn40oGeNnVqbGafvE3q05WNC5ZnVpvH6&#10;SY0nynBT7LTfBATWKue/lafuZ/sogRiszS1I/N9HXJsdJsbdat1ODyShavAdV9ZwnbRfPtbLUUYl&#10;ggOfpEwj2CEy3e0J8KESZLTQXE05hwz6tJ5imJ2zrbx3vTJyU+WHVHJAgkFWsCWADkGKcCDb6htU&#10;6xURSoE2SJi/7uaUqlgBk7sVjS9KwXhY1dIq6fCtRMT5Jyt2Fre5UT9k2pSZYNtkRLNfsb+gdVEV&#10;aqYlkK/BFF9XnwOz6urPV3jka1S0Mt95DUCKtehwiepQQYRiJgxrQB6C6xE/HsQ9tSgoLRUyxvYx&#10;rQDZl92zZjqTAibAiyTUmt2SIFyfWGbzDRMw8VDDCQGUyFyWxMNGvWyk9Qgy+8QYydcZS3MgQS+5&#10;DBCI+ex7jDSl3wQG+WcneSLnMzKlSkkAgAEQKSkpADKwsYlGFqoQMphM5KPXDJXIUlFtQvx0J+Ih&#10;cAiGWeKoW+ptpIBFKSFSjLGMbWf6KRUsQYPuMaRVkiuNEtm4y0yas4qHS5BjyrHZ0OLztJYt9Ixb&#10;UiSE5UDtMUy0TR8MPk2LJFE2DpNltl/UkyRxlHjM9pqoGSBGW4cJmsJv4kVrIZ9LOLOpLWkwTZgz&#10;EBNVBn2ZVUudN3s5tmKjjzXXuTkS0abYiVzHSxqRjsIJ0NBhi4EiwaNmnuJmyrbITap2m9LsYQY5&#10;gaTGeCsvUPFKHSCCI5SA6DI4kSgVAwQaCEBAgYaGI1gEwxAkNJoHChCAg4SDHYHJSYoQsBCZbQrR&#10;j41imjwfbencIvv38kSQwHLXiF2ip8kjy1pNwhcuW57RvVNyiiOyjtVqEv81wkMIRns54W+lQ8eS&#10;rcL+EYCXGc8x1q6ZbFee18hM3nAJwcXbZJPupVyk+LFixfl+LwIZ/mUDDMky4kUWrh9uTdpbrSSB&#10;zY5C8wjZ6z/JmbMTTK2umbBm4wI7xekRbvtv2hCbX8PJDXVFrQnqtFMvR8qrWSRSVyHRxsx+AuYo&#10;kIYmwZQWyBzPS51NoGNDZRpsrjEjRpLEWKjwNGUZyeeUFkgpXUGEILZbGdzjKysto+fPs0W9U/MI&#10;NBCcIDtoq3PUr3LXomT3WR1K+LlzdVUJ9Uront4jtPaxv5fkIk5Vg9e6ejA+o+ZfV6ZRy1+tZbrY&#10;i9nqSYPqtJrys0eMt4+faYkLmalPhB/fLe9cNleaNGru1i7Yg/Xy2mtG6814ljNOUibmZGjIQZok&#10;PGyZM76qLjLR3Q4GB4O94+YePvpg4IRBAd3FpxqM5yNi0SnJBQw2KeV7E3h0Td+As7Wnr0BU0mLr&#10;DgoIkxPONCaZyG/4kEIIKuggNxpQRDqi7eSBLOi1baR5+pD0AsPthsxLbCI7H+153taQBspFljZV&#10;Na2JeeHITRlLJXPAAJRHTsSNpIdQQDN5kxN8XGAfI5ntgrc/YST0Ze35ltxWvL4xW+u/D2n+gkgD&#10;rkWvtSB5LEGBZDGwMYn4KeGCJcv3AybcRFBFpkRGVGFgirRaAx9UUdQSbBhkjYgKzZQqIMQ2EXug&#10;k2Dlo16ht5qN3XGZVwQDtsJ+oIoIIfcbYEDTIEZ4y9Bh6QRUKYAAZ1TimRKnIDCCDWhACUVQCM+u&#10;ENwEeNCCWoHqFhFmEBhFqQgAhEHggQpkakUXvUGRJZSiiToX9rXGkWBoMr4YpEZWMVym0OFKydFt&#10;0rvIGCJoIG3hAMzRNkJIl8+aNLiJmwwRTD/y4LnymxE97RLXmaUygIIDAIHDR6q6dH/SNquSj8Cl&#10;MGIJ4FKlABkGKqfdMn4uCAEE0ZmSXMYle8k0BBAom78bIDU1RXKjxItycFntsx9pGkMrGQQiCEYH&#10;s2ZzMYtd21r1a1TNSphM1NVKUpIwGJFmiIqV5cAYW4NDbfm/iCe+37Yi28VjRH2nYLhjELo43coI&#10;EAhv73Dii6pmlMykhUilTKFm4gMJk3xuQSVYBDjjIYmlQSpzKSy2MdlMzW81Llj+BN8/drfawcaL&#10;FycK1Cp7nPEy3IqPbxIy4325YMBC/WQiaSn/kp6h1MyTFkUb3pkbagyv1tGzLJjyl4HGyExTUV2T&#10;6dUiuatZVIEBzZak+D0VkEwjj5Ivz7BfDTenZkWuAYxHERkiT9EGVjGNYxZf4L0zYzU2RObGjCSP&#10;X1dqIXlxO7U7stMXOJjGNhw7cP3P/ky52/mJn0uQI6jy3pJq0U343coxUk61LG+7xidHnB2uRME/&#10;ixIFTfrjlw5FhzE+MxSkWoosmqq9s1rSHoiHihIcjjjIUfGsSPGFEiO4En1gYSAAMhCFCghAhQzO&#10;MjnGNwkQwQOCDBAgSggyPgiBQ0HChCBw5FhwIhMYQo2SM178iuX9zYH2xieZN19Rkik3aPS0/vQM&#10;s8QxUSRztcaBXXa2tGgZGm2M/yT//bR91PgBgNLEYvpZlEAyyMVWJfK7LJJKxqsXwQCMQm7hmTt6&#10;UzMpJIRIaJlHuiwk9vjYSJFpKIySEH7raKJrz+4WDZwFbHvC5vUJEj8vJ3DTbzfic1dnUGeCy+pP&#10;JJ4tzu9resd4DLeUonaPVi/+NGJB8o9n+MDOLljGyE2dcmXBXtWRp1W8zghz4L3xRdabfhCFxK8K&#10;ZZl2j9rJ/wLHEQUhUNEySzEii640D/7SPzYbAxZ5mDIiiox3gQhgmcQ2VIZMoUY+gKfIpAggAioj&#10;mlesWIhpkgkd9hBcIUhdWwkjmL0BLJdOWpR5RdqcD6KJEdH1DMoAfyxH64k9AxuVL2LOTxUVNne9&#10;ZsbhyUWW3JHiE7iVov5XmkUsAp67xnQUWFkRCo8YJZbdhAndIbCNWLgd/6ctFo0GmACocMAzZD5h&#10;GX4jyQXbyfo8ymSaDMl/VmtQtHxdoIE91iR3mgVqWxBnQ1nJm9pceBiRixxmXo3CjPXH42DorEoG&#10;SJYeEYk1argMkaudjLsIqHx4sRG6JCemS5cl3ZEc/wIh/d9OwioFGnzLHmuL3mWJHlVqNnnqZaP/&#10;VH7yaISKxHVALZnZ+lM/CjXAP5rNX6WK40TIbozhS1yQzucy0VgFajbd/KYESaxupEPGFr2moJBl&#10;j2kLHYbokJM/1EkkKAo02KP1FDpnEjLqUGVIIUNCQiEsNOMauSjBggkEBCBAkAUGQhLwgAaBGcxo&#10;kwjT/WVE9KqOvBlTVbZ6Kwixlqv6Luis03UkxnhM1cYiG0QxcaM5VV+Y38DPEWlki9VGhiRMYUxc&#10;U1VZv2DXWbQoiGQe6yZV/qM0flhn3iF0pRaoRM7azSv+SM0Rd15rwCt4v+B6XGwyyGJEHoi+xeqY&#10;IAzJt9BIYFmUAEGWLj5FkLJ0ZsjOMQuiH3WC+5jIuWsQ42X8ikWm3HMWSf0RZricSUGU2MyqNVht&#10;BgFojPHEIVrhvkeUUYomWBlcheNQC8XRxxFEEBbG1EcL8EADERAygG89DIYR9hNgwQAK7Y4rQMFr&#10;P+L8XGDEnbKRkaQI52zaElKUPolaVLVb8vGACmbDhm9R7yKEgIUKjWgiZZGm6BkPFExhVSRgqn3i&#10;xTPSc0SPuydbSSEhJMED3LF1uRsc1E7Ih6RMn3/UVolrKQ9vrOreFlfukRCQ8+SxEQhD31TWt6Pr&#10;wai5RYOPPeX9pYojDBNhIMvYMCQysZmi4xZHq/Ov8mKKYsvygtauUWFx9AYkKT6997p3pS0AyrIC&#10;Sb6G3iER8aqxCJSRSlj09XUbTSiIi+X6M4iDcbLDN+LyXWJEIKkRJVey58wsIoD4xCFxgRER4i+o&#10;PKSlCzUUYSsJCwLGnMbMrPuJpk/Cw+i0eCyRBAga22+VJJKqCYsoCgQaE0GM5ymrFQMEBgggQICE&#10;SsANY4IeEQQhNqwVBAj5GNowgo0Yxc+7VhFMEA3TlsiQazBAMmkWW+9cdFBXQUUIwuXNG0AcQIFC&#10;QqYICmULDMgwg2kUwBMYx+x/PJTsOvRBAcPSTUxpF89JA0RnrtD2JjTYuoMgfwAAASQupPRrRsOo&#10;BSgif04JmJHUQwABv28gAAAAAAAAAAAAAAAAAAAIY8AAAAAE6iv8i7OAHCTAAEWAAAAYngOGnkbz&#10;oJvMrITAAAAAWFXgAAAASF6gAAAAMWTgiGUGkIkVQAAAABHjAAAOU/xBcmASBSiqKpeeAAAAAAAA&#10;AAAAAAAAAAAAAAAAAAAKF2GOiIzZlh5N4sjNoRkyox7i0xKgF+sAZAUzhtajzQLxLTQaV9YAAAAA&#10;AAAAAAAAAAAAGVXdc4QAABkGwAAAAEJHgAAMt4apODM7acwQoAAAAAAAAAAAAAAAAAwAAAAAAAAA&#10;AAAACqcwAAS5DLLIAACDYYAAAEAsFwffIbh6jbLQAAAAAAAAAAcBAEhAoAHKIAAMQAA8AAAAAAAA&#10;AAAAAAAAAAAAAAAAMM8nwir9F8GLAjlCB07hGY5MWREii/mbxJASqVCDR8xHjvw0o+Nlu4IBHOcA&#10;AAAAAAAAAAAADgTgAB8NGAAAABw1zgAAXGEAAAAALpMtxwAAAAAIAAAAGgyNkagRRAAAQgBfPoAA&#10;AwAHNrgGOkZiGChFAAAAAAAAAABZJMBgAAAAAAAAAAAAAAAAAAAAAAAAAAAAAAAAAAAAAAAAAAAA&#10;AAAAAAAAAAAAAAABKd4QECcAAACAAAIAAEDAIICAIETek5q2FFGEoITX2EqII+BLEwh2CAAQ4gFC&#10;VWtVbmFISEt4Tp2EzAIwBJgwkHBAwIhIZZb0EguA0FxaA2M7bepqwJSC6t8MlIER1gDAExIPNDlf&#10;cDiCe31qMpbxBk0ESBMe7IEXqXDK8gQE5EFun+Vy52WKQqVRPSL3F4NNBY4AIJhAwQqCJ6rQky6e&#10;v1Oix3DNgZqKAo1Ya7EVGpoEtJsEWfJgIWyjyDNSy5cyNyTPIp9tCBhPNP3AwicJDA2PZP4N1E4A&#10;QEBHrrmCA8hYQ6DMOU4PCdFMJtORBMNrCJRaCJKOiTSGP9xpqZJTKU1pcSLLwyOAUgSARYyM1PM+&#10;pR05W1L4Cpa80Fpyqdi17aNF0yrlRLg3JPADILwNgYWIZEk+shW8iPQCaHMNMVmFR2XdpW0BWVQL&#10;LnXUWAFAgQJEfn+k4AKENV2aLxAEpOLnO9ORJpTqUJXAPwgMIHSDL3kUisAbQOE9ACC1Kjasmtc1&#10;X/oAkCVAM3E33+lYFUh30dQJxrG/K0DFr82txHKYolMXjHCAQQGECQNKJWS+RFG5oGVMJKakAsh6&#10;RUj61Hme4clF819CkAAAASoAAxAAAAAAAAAAAAAAAAAAAAAAAAAAAAAAGAQAAAAAAAAAAAAAAAAA&#10;ABAAAAAAAAAAAAAAcMYwAAAAIxAcKGEFwoiEEQoY0sKBHGvsFCmwwhGUISkoI5TKQQgFBKpMYghD&#10;/cJuRhLsQS4ECGEUDFEEUiCPRYcMIoGYYCROESDCDCCDCwxBwhRDDaMsDcJCDCKRBFIjDCAj4ggI&#10;ggY4aMeHzxhK5IUiCJasIHKIBLCJJYgDE4ExEryxKcTPkEqRFqB28HCgUkYSXkOIDCM0jCCQwYSc&#10;SMInhKgRYVmFJhslGM42BlxITMsKhJx54Ty4J1bq04uXwxmETDpwyER1TZx6cMkUWBDIJIAtrBFl&#10;CI4EJoRJAg0YEOpbpUHWCeawscHBqEHgRDT0ehC7oDo8Awk3prAqNWUNDVdFhlck8GidBZLxceGj&#10;KLiRomlT6mYsL16UrmyomhcOpRpuz4UhRseRJuCTcpzAABiTDOkG4DEcTYNJLMkkx9K0xs74EwqY&#10;4eclQbUUewtsCjWfCVVmjkXWjc1rbSGvrQAAkhpMSNG0TLH8n0o8iZUQn5Py70WuvspKegsuqmSm&#10;ksf+MApYkinsOWAAAAAAAAAAIYAAAACgAiAAAAAPc2JBM3fCSv7Q0EMjK2N5vCQoiBWphEy9hDl2&#10;4QJtg6JbYFYTVX3H4gg5sUI5OMHcwRufHyU6wsEL+QsUMYQMQEUdGC5linxYGdFr/N1zZIXKQqJ6&#10;NnL6ZDpMOxxNuUM4i46PGU3BiFbJ4/kVSwVQIFIhUYiPI0MVZuopGkiwdVMU5HXNSR2D5YGiekbQ&#10;H+exCH0Cp9VZu2URxHYuDfULFhb618pKgvXWIRAHykBgvIEDOFFDITJpQ1J4adkvEcvQQxfyZWfX&#10;zGrwFWEmxMPEc2gwAWWQI91UxbfYwkcdEjibzEXZTCx6Sh4kKoSSxIAAAAAAAAAAAACAAAQAABgA&#10;AMIADACAAAAAAABhV9qRdizUBvnULTHt8Bw8sB9kiol8CnT6vDos6cgRVPTpSc3/3CIrtyQlMNWt&#10;XpjJiE2gKqQtGEBJ0xcLCQXkXY90oGmPvzAkNIAWABpBhwAPwB9zBhBAEDCANAAiAw8AdMELIIHo&#10;NGBwIOdzxNsWPyCOhmF9VwhRhAJEwIOQQC2QKFZZRJptNGsrkyjkawT9smsHzqe+cauv+b1EWnfX&#10;EPHZuy7tmvIFmXkSklkD2ZTykpzByywK1Asio/h5Hs13O5QuS3E930SPgAAAAAAAAAAAAAAAYwAA&#10;AAAAAAAAAAIAe4R9BEcEDwOfAYQCG9nj2t6QNwN9nW69cX+Dx4IFuNkjZeje58akD6dL7Ib0f3H8&#10;YxjPNNN1Le3h5EONdIHTg8KrKxiSslbHMtAs910yif1LL91iWzHnuWP1Afy0ueJJMazsaqgvbacg&#10;H6Lfuuddk6dqnKxfVcj/5GloH6KwXz2B1eSMbjrI636x2oMIpOkLXOvHmct6xqqr0cMbSdE9Hdi0&#10;Hvq4dVWqr9SNVWFgf/NOhXB38qCoGx2Nx6CmK/0zsC0QsJlM8cHufdk3pJByF0SsJbIuI3JlOQWB&#10;o8TrJNhYJ2U5tj9/D+rC1cuLMQwAAAAAAAAAAAAAABAAAAAAAAAAAAAQAAABAAAAwALZkio8YGAB&#10;AEABAwAYAAAABgAAAAAwCOhBCKEEJYS9TCVCII3D4LoeE4fiSywNwTBYTJwTh7hK7BVBFUEewRbG&#10;3CBeETQBUN+jYE39YEroAhqE61CC0IZSwILLgg855/wjWCLMInj4R/hAM0EnYIBBA4+ESYngY02M&#10;7j0MJFZBDiHuhgAAgAe4IJBCMIZhAcSHmFggmVmJxExZsfFYP2giPakehArzZE5PeNVSHFMt//8t&#10;/I3DRir3TPYNolJq2CocQurOireXDCDCAEAAYAAAmtreNJkwaREXbmX6GSktjLVgV0d8GyBKaxYx&#10;R4QYYRG4QDrRurXrCSkNytFvw8eqNAULf5kAAAAAAAAAAvAAAAAAAAAA0AAAGADAGEeAAAhgVgkZ&#10;BKnCR/sIsgdouWCGwKcIX54oP1WoK4Q/COYIuUEJIDhYEDotAQ8A+xnJ2G0kQa7vPdb3WOrlFoYA&#10;v5K80ED/trPeZfkhpSPreMdhgTrp5u2dD1fQrU17BvgrRMTDVRRrkvdDFqhGqNi/WxDNXfb7eem3&#10;UIAAsw29AgPjdCIAm8kcdlk0iTj91al887W3DVmpUFxDOR9JI002HsnOOASW1QcOomthrnXT5swL&#10;GlGppIqdAUQMIMIAYgYQowoX3wgkmWfMZFFiuQabMnXDL6iaD6j2IAEAAAAAEAAAAAAABgAAAAOH&#10;EAgYXBI2CXEEYQT+QmEgoISQmhCKEmqEIhOqj/wgeE1uLhIz0EGwG7aCGF5eQXgzPAAAAAG8JS4S&#10;BgkRhH2EKwhcEJ6CFN594TMVUgp3wSZggGLhC1hA807sEHTaNQQOxDTvwi39Q7iF1UwedAojSiTU&#10;xLmhJEISDGAEABAF4QjLlhHmLUy0HP7wfl7oYj2JPTLTQJkUN/SiXI9102ugm2G/OcmXHSUbDQwn&#10;K78WJRDimIugGIdQ4msih3nm+j9YmgEtgaTEwS00+L1wAAAADAAAAAAAAAAAAAAAAAAwAAAMAGAK&#10;O6AAAAANwkZGzQ0JBBrTaJeZNBSrfhI6cIzW4QkfbAgnnpMGJPAAAAAGuEPkARqDBQCAWwTkQQSL&#10;WEeZqXTiHtXxU69wlLEFgRG/SQ0k0NmYmWAAAAANwg5BAkYwCBgaApBGsL6CFf9r3ter7n7hD8Il&#10;rBzQsUA5GlIGRXCQcBwUCggeD49nggGuRrnlSeVuLTqYsnTUwQX64N6mw2EGggFvQQDWjtW2hrCY&#10;Diss4jAAAAAAAAAAGAAABAAiAPQDAAAESEjYC+EBwMy7ZkCo68x4ITDwRHFwLSeEBJM6kp8gAAAA&#10;AAQAAAAAAauELwgbiQQxf3EyQCcv9T3cJLwRDANy4JpKCBA9WOmtxGMAAAAAADJVPrcxMDmPiQuS&#10;BQ+m7Qocc8bBCY+eAYQLEmXJm1qv1qL5P85EmcINAjgnwBIBlsESwDFi5y29uGudSE1yyFCkt2hZ&#10;sJSSohLWoOoemTW4musVAAAAAAAAAAHAAgAYAUwJ8HfAgAAANgkfhE2Eb4RngII/jZsmJBEkECid&#10;YxibvbhG0EGgiT2ESxXgpjRiHpuF5XlV7f9fYt/dP5dCOS5ouDnd1hZCbUqI2mJk8PTsGgVquDzK&#10;xNs4AxqMSStrHhQVhlf9G+toWiyLZLITsTrZN+DWK7zHNu7LqWOwSbBlm4AtEUUjY1X6xd1s4h+2&#10;AC4RI/nU3mfQNa5vTYaasDXpdKWKU2GCa+PlW06JIECiaKCpAgSQwwKvjGooAAMAAAAgAIAADEl1&#10;M26iSHSDV+kcKvBCDrGFVXPbXKHNQfDVyp5S7jsneFhGAAAAAAAAAAAABhgAAAAAAAAEdHAAwAAA&#10;AAdwkPhD8FHggmDxMaNAslov6c+dOLofYBWEUo/uIDoA2Q2s86s84yBZqzgkKyAN6qQNSU5ruSWF&#10;fCfX8yz+JoIOEzRTKq9OmmUgjWAAAAAAQAAAAMALCmCqHnkdNq0lc1zr2sLxosKBqn08kJuC5SNb&#10;U/cUrlA4wlE+lvZzaInWB34Ah0qEQkJZYfO9zPTdRsg6vKinYpyq2UFE2q3Ysxs8QG3f75xVgl8N&#10;8avMu+yI/Ik3kGJWjKS8V0tpSEDpq93MpFNQCjExnQlypSOnSDC3y/fxO6B7yy2dQXZUQboDzZQA&#10;AAErRyALWopOVkKgIgqgFAZaLF5iUkSUUUqrJYgsuiCRCWV3hCIBVqcDYIQQQUAAgmEcPFCiC5AQ&#10;VXsAUgSyjYTARTkFo7ibBBxBBPIIIBsOIcYRaIYQg+IeECiMe/vYAOEaqfQBAWQEQUMwmjUDiKco&#10;1ZtgCoLDAix6JhJfEgoQFPmBIkD1RMj9C/iTZWuj2T+eAGwd/yASCnTI1XpiQKCzOCAAhBNjLrhG&#10;x5AEC/CCcToH+Zk4QA9BHO/XcJ8IyJpq8pnMzJ6oUIyYzK9LygQqAT1NcI1vEEB80AoXEGrJOEAH&#10;gXmTczf6hEf1uqfm+4XuO+zKBEYMCKBwVuEbUgggGe5y4kRpee1bhAJD+VDpdS0D8A/7C00FotAz&#10;QWDwlNdSy7LBGdCJGkIICwRoYRERAzXAefYI2oQ8nRDG9BMDp6EAo0CCRosAX3xL3TzAN7BDqECg&#10;QKehBoaAaSkjdCbmCBGEB+Q1Q+BOEOgQehAaWjwILQMMp7G+XniPM2CJaEHgOCQahA4NQE1oWkff&#10;mCNDCI4gfc62CNDCIogJLfNiYpVOsqydVFLmwCljAVAUIFBIDh6Wpm9LBG9CGw5uE/NYgczwWCM6&#10;ESQIAmzWa3GgtJQUFgQKi0BSQ8oW7/ThA4DokCBU9CDQUhI77RgiKhBIU3CSCgUwD+uEQwI1IBz3&#10;00rkn2eSsSglT0eCXQC6QgEYQDhsjlgH/zr6eecIigRpANkik9ThEkCM4EBi6m4VbiwIKqEEpoEH&#10;osMblG8p6z5OCgQuYgg0YQkgESNGaiE/jhDoEbQ/ctwiCBGohTzNwhUCN5lF1ddKxcS6ADsKQ5/U&#10;RW0b9vibtoeZuEPgRtBs1ExJUQnRxQhggFCKnQdAwIFTqkgMzRG1PM3Uk6xdYpVHCGwI2ISSVsE2&#10;jhEcCNBA3CIYEaQCsz5qDz2C4RFAjQgPftqcIigRTAgZkj4jQTabH00r7UkLKsmmQwItFwKUOnCN&#10;YIAZLUHHtWoJuIhpOEAkPqwICEBe5CG9fjfyxf25V/nX/BdgimFwgWBwiiCB4LCB4n4mKplY0AMI&#10;Ib7pkUFDhGkDiQQbCEWgWBwGSovffcvsmfJmzZO9vsn2uEAgAZGLYIhkHPHBYQPPBAPwOCCxdyGx&#10;79z7CHxoIovkwh0X04/t4FnnQMEhyCEIa42EYRMIgwgENA7OCB4DEnj64uAyY+bA4QHLlxe5/IWj&#10;CLTCJpLAhBgYJDkEIQ0GCQ6ICEOBwjBmETmEISDhF7MInIIQkATLcHBA8IVl6AQQitu4mX/5giC+&#10;ENtCThDYvZvxc/GtRMQSB6QvTB79XCOSCFSJEJDyMIcPBCBMbNE9Ej4tv54nV/1/e1WyZe6Jad+S&#10;EEgCIdCAEEgCIdCAYI2whLz+xCPHCCEC9EP5445HqJh2/BgiTCEzA/9hCa32Atj8awdQmAFU4QqC&#10;C+wfdBCskPki54syMT//9GjVmtk6uwwQHCOcIB7cIHEqcDbn7QpOIGcImghcBm1GEKiRowA4Q/CV&#10;IPfbhG0EKy7ULGeEJicsfzQkpgpTAk+cIPAcIHe3skEIwLyRJ7c4Qa2EUYQL25MIPHgMaE7ya4Ry&#10;QQkz4OMXJly+j1DZsl67oYIqwOETYQH2DiYOCAvFWbyXYI3whoiI/gOEckEKIJHCOSCFkErBHGEK&#10;El3gMEcmEIJBFu4RU8IixJjQ8EIjn9GTzXcJAGMQAbnxcINhAqxc+NgcT1vdpYIVjYRng6xMIVaJ&#10;CGeP/4RRBvI4SBMVAEAcJAmLAEBwgRL+4RbEhoIJhAssEDwgjca1eJmYIfAoIRhA8DgsvjMR/4YI&#10;HhAY+EFgRBAUYg2FOc/s2Az4uNn//cmb3zCWIzlMEPwhuENrAQLJOU8jeElghEOGEDcIqghOAgge&#10;BwgM6RmmjhFePhC4FAZLR8XosITDOEBggMEW54FhAFsEF3yn6uQa/WLxnjKPCOIUeGlrYHC579Ps&#10;XKxPy4PJhCPZNhqizWQrzJBAcJ0ggUlAZgeAiRhRozCITNogh8RDNFHTK0bhHCHRMtzcFCMTM/4c&#10;IHgshmjRIyjRa7kARWo/BkGWGSeTJrBAomJmwgkLmz/c/H64O3uGK4QG34fCA1b+kxuXGkNNPg4Q&#10;5jKAjXsIdP7HtLNxZnlLr3TupcIOYQOEZghsXPw9HCE0RylwgeDeKLBpq2J7Ksno0f/WS1V6293W&#10;wQQILEEAHhNHChgj6J6sJFawhURRhBCox4dHxboGSGcFkhYXPmraTDXE+EYuoOENNM8U2Hn2bCFR&#10;MtnaJvejj6FhkihnEYWGUiRYeKjhAV6AQJyz0aIktMEFjwmJlzdp5NLfLAcSMRk7lELFrdpLgw1w&#10;zvSpJeeXCA/ho2Y3LT29iGBGcKARHOPBwjWBhkFKluJEb+nrNCAD/kFVSwQiCMQwikj9iRonvtEw&#10;cHhEEEJj5c1aWmoGiTBDQwkOrBJEWQMfCEQQHJCmMkC5UGNA0WFcEhgwhyAcIvwhAYRRqbNgoAK+&#10;n0HJA4e8fE3sehX2cWr9pz75wQqGgguLmzs/awCrbMEf4gQEivaDghcTBwQrCC4xO6GV1/mjogOE&#10;LywMFQCJImGcSrZsmSJ17dz53i5I+AhIbEyRYtv79WCM0e0IVAhxnI+8EBrCxAz8IHmwUEGggECy&#10;3P3Ze+GYeEFjwQ3CEwQvY0NtsD6F9p6w8I13ovvxK93qU3BC4sDwhOEFx5205L5OJG+0Kwn8Iggh&#10;OEJ32Jv4DWP9OCKmGB4Rq8sLBC8ILCmJjDVonDU5IMEUZIIBgoaHxMsWovusimlOEc5QghWCOmGE&#10;GiAx+AhJoSKVLIn6AIkThIGCABikkMjMJZFaGHwYBBFUELwWB94rRL7U3IiB4QSCA4RZGwMEB7CB&#10;UdcJy/4sfAQkLmyRIk91n7/o0SLlt/805O8KGfbCNcIFHgWEAeEE2m66nAcIwvA8bARouT7UnLjh&#10;DZtX/et1VuqvEhYIxwUEA6xCaNCXwSGYI1ggufBQFQQKvj0nrhIIvDCEnVSsDEh4IrgiXezkDVaz&#10;gMEIwguEEgJBANOk83EwkZhD4mBgd8H+xungogBQZIHCFQRPDZIfBfgFvkyNvCEwQPCKMDgPXsoX&#10;/4xhcI0gi2CK4uTLHk/dN7uAQRWQQ0+ASCQ1lcEGgjAMIpxcIZmwhcEUZtvEeL0J5DFwhOSFMfDu&#10;jqnU3IgAqBmFYokEhMLQgnIOvQSBqEwgHTtvLe3RMIZoQeg0Sg33CKVhEGECmIesmcIwIIo0IOkl&#10;q0QUHCIYI0wGDiONhAMC4malsSkEAwgXYPEUkEGwIBc8K4ICicEEgiqCF5oFfAPCDb/FKihkWxY5&#10;nhmDhAcIsgiDEjRY3ZfWX7OFggODghGEDMHIiR9EsQdgRCMKsDj4QgIIJbA8mQQHQUGqSgwQPJBF&#10;VYQO/YQKYYh9/i223CQFoBD+2Zib31iiOAj4QGJBBP5oIgq0fY/feEMxMIWsRZMIbkhIsSF4WPwj&#10;KCCQQP9XrBYuN0BjxNYGig4Iogg2ECITfdQgV1GumokmEGCLsIFhBkv5YIJeARMDi/TwheEFggGO&#10;tqCCwQC3RZ/bwj2BQQC72s2EDUwQL/OSGBM5JxwQPCNQyhwocO4iG6ThAJD0IRFCQcEUwQbCBkfS&#10;3UIFWgL4SjSoIVj4Qics3ghmLFydn4TKAMZ4QaCAwPGn24QWCAzfEf6e629X7xPVTxgUbCATD5YD&#10;hA8SJlN64Qz0EV9ANnCE58BD+/4n/uCOmYQbCSjGlS9Y/EEe6DpqLfGRDv5hMmJOJkhoDmyRKXxH&#10;eEbzhC8uIXqjJ8sowkJvgQaqTNXEnCO3hBJhsk6QCNDiR4TPCXz3hsFD58uW3bsaCJeddCQRXbdI&#10;B4vQGHggOWCD90EVmfO6N43sIgxcIZRk1oQ26Czw8Lw0RBCg4+TAvHzYLCA5smVmoaKVmcEfECjE&#10;gguwQz2EAiwAwhOesLf5bQQ+PBC/IxMCGwtaLSW9ldRwgMIHsEd9ibBBrZJxNhJdWm1sy0kwK2EM&#10;7CD4GCAQQWJaPy1PCMXQigYQdrQjVUIgo9sjs+bEyZez4+Ll7Jv2jxaYRwRvCYQqU8+JBBstQvcf&#10;GhcXFiZ/w0Cx88SL7tMEBgOCjkTDUIJQc6pliELgh38Ig9luoIc8SPmi/0SmPCOSCFxmwjiCFsyn&#10;kIOCOzCCTziBAM8BrHiwLCBQ2bN63LBEuYgifTU1EgQaju5wsMIihMIotaNGwhMLEKv/sCymEB0D&#10;TQHAgdNC3t6nhGLoRTQgwBJAFZNhIExYggGEU9BEcXF9DYQjO/RCL2AzQF48XAQQGPEyIJPCMHQi&#10;ihBQlhGKqETUIIHCA7hB4uEBz4QHCEPKoRcas4BwpwRngsITEeuHhZj4LfNKa511bp6WQPHh40Rx&#10;sIDgXEM3IMMEBwimB9hAdjQQSCAOV/hocpbCP8DCwvO0SBujA/NOET4DCGYJeiYLL0cXigQgUlhm&#10;CMdCKBBBYHBA8u4KNAsIJGyeK/pgiKCLcIJDYH2LBAcIFZQsSfcI+0EQ5MGEKzwRRaJi+whecjZp&#10;X0By4QFYHLAoIHiRft+o5hGWhEtCA6gBGOYRjoROYQRQDwjG0InGEGBEMwwHBIHgjMGXMDgkDkLG&#10;Cq3dM3/be5Rwia8EWVhAVFgMSavUIINBGOPDRMzgguCxPxCJbCNdIIimEAUSjjwjHMInjCCqYRhM&#10;InmEFhUwi6YRNMIL8GPhC4mEHWBwWEBjZrpZAEYwugbz8ugMcdQYBBGjwhN74mfoBYf8OEZyCJow&#10;guEQQKCD5MC42EDgSyZiUGeEY5hE8YQVTCMJhE8wgsKGEYTCJ4wgwII6geEAgiG+EH2HggmPnqPL&#10;3wRZhCoHqyYQbPfJgofF+797W6suSJ1u3lggOEAx80RwQWOYHYv5YIDhAoSGn2EFhsTpeycfCJIX&#10;CG5cFhAMBAMkJm920x4sgggWEDz4y9BB4fPLfuuhgSFIBWQJwjWBBlUAGgPXEQ3O1bhAJD2esgKo&#10;gYVWFSF9CsYIHqQMF2gYcoEBoBoqgYRrlCBIwQagICKB7iVBpGThALxT8FPHEDEqMwIIzIId/U42&#10;EGx4hH1wmLBAID8wWEwgcEBi5vp4wSAgK6sd4P9h9wSPGiRatDR494lq6kTMUEaKCNHCWY4SOTBg&#10;iqMQRBggUwl9XhfnCIbYQlYFXtMoDCC4kEAZjYBjTEGjkn54gI3otxcn1wGCqAZjfqnTUghkXCDw&#10;KTPjd4mCDiBHQMEVQQ/MQQKYnI9N6QSA3AmPXoHkHIb0QQXCA4KF2CCLCATGH3lMNAqeU+7a2VrB&#10;GtYQ+JVQQ32MTgM1bBgP44OCA4OAwnsILBAHFz+U+kEYegiKVg8IHWCiQCMuJgo8WPaLDQlo94tX&#10;6keZAqIQCbhI0GCP7wIxc4QG2QyYV/ThCoINHIIXhyEbsHCF4QRYBIVICp6V7hdA2WOmkJZJsAEz&#10;JRCAAxMETQQ7MQQHimaescgj+LgcU7BAI/zceZ0EHwgWEAhYINuDiqU7faaJgWr0/r222k/WCOJw&#10;hdmoIbWJ5wKZrae5W7023k+Q+imAMcA1iisCCNMIXFjZCLyWttn9MEbmENhHwh8LBDtwhUJO3tgI&#10;XE6inggwRsYQ+EMuhM2yIc2ExYBg7HTJItgMqCEY84QeCF5cbb2tkjeX8CK4Rzngg4+C7834IHwY&#10;nEIOMAjadUDhGuYIECBighIZuJUGSJwgMR/qIGVWCGJ/GgmkQLBD9oI0/uOYQve6gE+SSEY1gg/Q&#10;Q9YQowgGOrwuXE6vVVN6taZpLkggygiiLBBoIF6bXwO4/m4Up/gipQRVFhlhBcIC6x4sawDCAwuE&#10;B/BBITHxbcWrlzRc3oaLnz39F7u84QjNhC5whePkxYuxoSE5jZ4mfoaLmxK/E3u5hB9wjvJ2SPBC&#10;yc1hAOL8w4iAzZMvY2XNieyf3f6QzwinCA4QfsIP02hoFkh1+oEgoHdbb9f09LXIOiNhG+JBCej9&#10;hCI2JFnOvoTZl9M85TThAtgj334+aCCqclQDh9CBgLEEOwQLCE5DBbEC7hjWxEDgeIIdwgUEH9gv&#10;KBLdMCXKCBRcI5cBwMUwNR7b4QK7l4R8/GBkdhUuEPYRk3uESuwphAaz/wiVPNhD1lWEDG7BCgyg&#10;UEB+8IJgokEBhP0s2wYmCBEEeVFgPsIJr2KYO4qVsbUBBFMEVTf04QPCB3WxnhYIhgi5VhAsuBwg&#10;EkC1G4uCyZL9Gvly9e229ISEjXgEaFhbxolonacIOYR3yTePBChXhAMnat11K3Wk04EwfCB5MDmw&#10;gGcydDOHDLCA4QCCCfho+Pi9ayJcItwg2ED9hAnevw5D+wXCE4QzCFrLgPZ+j2tCceMFZQc0aGyZ&#10;vQmRevK9AIUwjmCFT//sIdHvb3b4QCLs60p1JtJsxmBhEsEWwQHz9g4IJeCAP0TywQDCEQRnhAXs&#10;CzEPxdgfvJnwgEEJggophA+EAhq6J3bRQi2CJsIjwhExKj59wVyfuW/41f/li9+1byQRHhFeECL4&#10;kCwfsIA77xMAoEELwjWFnO4XCDONuJn6hjDADDY+DtCRsaAZI38vutgGCggKx8meB5sqjGioFFHQ&#10;7AwjKCDR+/hA8DEvFwTnqjhaYkUIyQrMQkEZICzHJEdBLP/8Stt7zmU0ZJMsT2JFjey3vW9Zyf9C&#10;RY18vvztSYuQLYRlhBFHgODwgfcW3fIsEZvPAcDBAnR6X+zBGRhAuJFjeyXvO9ZNKD//o8SLbJ70&#10;7UnDAmAkAjoIiDhGuYIEEjghXEqD871QP6EAFF3LLCARMwhELBE2ECggF6+oa+fuU0CgIIrwUEFj&#10;QLCAYQRtOX1IoyB6A4RTBAIeAxqkmBhBIBBB8HDQEyRRW4LEDCBEpwQn+EcxcBAcIC5OlvLhEkEE&#10;zfzQkMkObSAABHhDMIlgW9JVy6ZD2ggGX+TWwTZgQ1dEDCCwEEgHR7A8hgKtC9bgYFBA8BubBx42&#10;VRgnCPc/QCPCbFeNPPi3CAJRNyZMmXJk7eNsGLEIpA4GEgeEDgMDz/jZAm03iXvVr2mak1hBYIuy&#10;QDBQG3vRiT7Q+OCKNYBMSgYIsxYIXEyR85P/0BhB8IpxIWPGvVqSEEkgiDCMMFGnEyqcsTqRZQgA&#10;4RFBEuEBcbJSp/NSpsZgYQ/CIoD6NlhB0SoTOaA5P+BDUioMJFBwMEX4CCFn8+hsT0bO40EfxTAa&#10;gO4/PB2s54IhgBhDKxtggJO4KsS2iUAZdYIFhHvRnhBrxbpQuB+6HwOEAhokBWbNEeY56vVPOpl6&#10;kO3hgtttt0+3ZpwSCAvBCIIZIIO8IGIggMfCL4uERG5wausgXvhIRMy5gg9Dv+puDMEO3CEkpBAE&#10;FIIkeEPEhBAgivgiPCC4RZOuXOiHPeF9ag2AR4HhAMDj5rRLhMN+CKc0CwEECqe5L7ctozQCoKcI&#10;yuNAsDhA/Tf48YIFhGEwufNf0T0tRq85P+6r1O7VZhCsI3yR8DAMID7YkQQCFQRlts+CgUEDl+LN&#10;CSBwcEYdix4375b7PWe7okS1d7nKhljhfCEYRh+FxIDgTcaNRIbKRBMY46YFYExFAJBAQHNhGoQE&#10;NIgG7RAIDP9CrXCAXiQq8ygLCI4I0gfZIkZyg2CDw2EQdkvFTaAhLmNHAlAkswWEBx3rBRJAZsT1&#10;qoDAYLLe1SkBksxoeNnixQ9hA4IRD+tLSBzRrbKHAUlBCWDwgeA7tevQbXpttsHjtTIGPgcsS9gm&#10;cvoxkAElughEEOgefLkPIEBggMdsZAoAuFYIThHPuyxAjKx2wYBFwgQ6AmQnCI4Ipggs7IP7gaWE&#10;AzxsDZAFGQACggWEHDHQEFBDII1hYTPjwCsqzcGkUwMIwi4GCAR8CYQO2K+VG2gbf7ZYCMCNhF0P&#10;gYIBjRffihJEGGwBiQXLLAcI8zQQTCAJpuCCJTYTFx48Lkm+W+TdFWrU1KY7jwRhiwQ2oB9bnjeM&#10;w7eoNv+L6J0+yetT5IDBAMIHgoIBCP0X2dSwKCPsuAwgOZV7oIAiLsCwjaFwhGBPecQwgWJzUDwj&#10;fFgg+A9NPKQQHF5Q0gmDAYIpgUELtALP2JtZrsCgg2EEwgcEBhzaecn6VhAY4ERVGDmwjQICRADk&#10;wQROJUBkFXoFwgF4rQqCsMgWCQzwhiTByYsPafHzBxcIHBCYS2YxqTBwgdo+AgWLEmeHGEqMI0wi&#10;LA5aiZ3LCcDBC4IjzWiZk0Gg4SCIMITgMkNA1rJWCKMf0BwgEPmqvjiUSY4Jb2ZmWzaAl0CEOzSC&#10;KcIjggn4npmTkDCGQQjHzwuWwoOAhjOQFobGwWSHgGNC3zxd7/EQ0GCAwGExsBiZKqy3rsETQ3oD&#10;lx4IDXSeanFcIxwiXCBdV/snSAwUELgiXEvGxp2TWEeCJcITj5IWBV22AJIcGCKsIAofBZYW98uo&#10;FW5qVu60IFg0643FBNxQTcAPEvkzRC/a0OLcwRlIIoQghEEW1BEloIMVbYTBBIsEAhIUjRNgFwvh&#10;GkESYQOp9ybQ6iEoHFwgsEOhL45nMFQ2CM8IkggGupGg2jY2uQNwhESGyQDEt6fgkQYIgwWEQYHC&#10;AZce1Xlhto2JrkCombXIBCThEUELwgLA/bWKCkgZYnOUD1BpRdBHmEC/BAY+EEwK1yn1uEYwkPjw&#10;KLi5MkatmbUz3t6asma4sJmQ4EEZQQiJC4mBgVGbm3a2wjPLBAI+BwgnVJ6+VovL97Zevaf27t5c&#10;8Jnh8kL9ZckWdMI6gOEHjvCAa3OEDc81BICAf7AYJWyMiYT1giGAwQmCBQKAeWXIRPnCJoIbOELI&#10;D9t9hyfPlaFYo4GEZYKCEw+eKunNjTFpWBM4UCN6oHCNM4QAEEhVBCXOxN35OEAvFdyRaQghhckw&#10;4kZgQHGhsHGwBfFuZYSZISODBHmCggWbiCAnBBEr0EQYQPCCQQaEMXx/CLN1wOCNcIXCY0wQVPEh&#10;c8xP2OcBVqsIwgWEKgGbJt5xoWo8cIpgg8EBwgxzFiQmB+QCUBwjGCIuhcmEJ60B2G3H6gGT1GbI&#10;agMIUQRx7+LMELJ7U8D7Ej/gHR8+LErJE3kNmKCbMRgoSWggECwOEEjQLIRuY/VLW7JN/XnvdPLB&#10;EsENhoIXqrpxDH4v2hb3/mqL+LXsnp5YIdBBNwg4uEChY6I//mtBEUELvBCxYAWvHyZvG/BFEEUK&#10;CC1g1g63CA33vAt6afTzUtOEQ4Rk8v4IU4D5Rsde5kLuggcWCARrQQaA1GqAi4Se9b1pWk1tcINh&#10;EMEBghGXPU7uLCPv9BBAwUEcYQaFUCG4QKx79XTt57rbPKaYKCBwPCCQuEBtesSyt0YQjCIsIBhC&#10;vf6fxYDDvvchEgBuEIgjbAEPIIHMvAxa3/CoxCQEXWNhCceJ3x1nvYCFwg0Ln07NRcl9MFBBIhjS&#10;v+tm53ixUPhA88MNmskaKUx8SLi9Fo94TSNm/C7E/kmTYSxE/go0EXYRFlggIuzV/GgQ6AwR/Htj&#10;4PvzjVHdBoEePlx7QuWEtkzVk62HgUPBAY0Cix1GiVMIIfBGlR6whKwF+zwFyFcvVg8IdBBoIJgM&#10;FpbF/T5cIDhHuAy3ggisQO81XJuzT2dUtpwgmEJgUEIy4C/q5X9xPf//N2X+X3+33rhCsIkwJhC+&#10;9MLAfQ77WdsyCjQVBgkDi4QLdRJilo2ZtAJQeQEJUKmYRlBFAYQhJADhXafjZYmJC5r/9EnZjmjZ&#10;BIMWJbLnyeta87tYIwggt4fLgIIBfJOUEOGC2EY4sEAj4EwgYHHCL4WEx4Fixffiy0Slu60pTGnJ&#10;+EcmEGwPEwUEEdOhftxI38SGz3iRM3dU2CM4IB7Nny+/7Lu9dwjOGjwQCNgsIIxWnyxIhaIZgWEY&#10;4KcfAkbCVG94rCFHAJHciDhGmcICOAOCCJgg3EqJ30C4QC8UoNGCCBs0EsGGHPHzQ98XLC3zfqJ8&#10;YQyCGwphDeWPEiYixonCx8eAYkEBvgMWAxM2Sov0g0oHVhEkEMthC5UPKMf+E4exFitpMdOEdEEE&#10;xlFx8ILsysD54uEMgLwgUzBBYC9MBy4iGuCI2GFwEIKYkLNZmV/VkdrfdTzIIj9v3sEM89ggJtxI&#10;XoCv5oZd8idXCJ5LRhELJhBIEP9GXMKZaiB2fNaF/FedW/fXCMcIAo6IfBAH1zCBfaghO72wQR89&#10;gBtEZMSEsZRzJkvHvl7La/W30wjHCIXgPwH0EGUP18T9gcIrwihRZggX4ILuf+5/JCIKAZgYQjCB&#10;YQf2EA5YG1Z/W72BAjQij4sJAs+JjxIeLiZIv+04Q6CGYQyPCn8S5i4kN4sfPCQDNmxrw0XP+J7t&#10;OEZQQ0wWEhpMIDxthe4mOTHAwiaCBwQRYQWJa9Q2b8da8QsEGwguEIjQ5F41bZ+4l4IPhAoIB2ER&#10;7F9RDcCYrhF7lwQaR0+ARjpDMHCO4DmRBBZgkeCBCYIlhDAT+FFeMZMQwoNAYIImEACEN6aPJJeA&#10;zKTLJPwDMdKoWEwGJ6GiLzifkgiuCG3hNwheNY91kBpwjYSHsBjwQCFj4HG/ljxI3vpwg+PBAIIE&#10;sCbxxQjZPfPzyfQ2IKRDC+ER4QKxi4ILFggB3G3G5tBFeBwgeEGyYQDMYDkM8NIRhAWlJYRRhFZh&#10;ArggUED8ewQBZvLhAcIrwiLCD5qhoE/RoIBy82OEYQS3hAixsXLlhIS1v5f11pkWCcEhoQwhsEeQ&#10;QVE8ITn6IdcD/TDw0DhYeLCRbRYtq6nBwQ2CC2yYQfBzD7eLO2EajkEQ08EmOIwjlqCFkpmhokAI&#10;mS1dMIxbUEUCmEIgigmQgQRnhA8HBAyF8tggGfc370EKwhEELx8bLEqnEzZuEyOEdpBByDcI7Fgg&#10;402hQQnCN1BDWamJCcIZhF8CwhMBU9BAD2E38BL0yggmBjQceCMpxXeCGeh+zEJ8wGHAwR5MJsEB&#10;wgM5d3CCd1Y3Gg5o2WHhMuL698sTupZUaYHCB1BA/QPBrFdR04HCP+iWhYG4VyYH5ZMmONBMYgAY&#10;SEn66pIIP46HsIDhA8+EFzY+Af53q5oAAAEsAADhjAAAYMwK0g14XxOAQbDADd/gAA1WZP5QQAZJ&#10;hAACe2piXREYARAAAOBMAACIAAABAAAAAAAAAAAQAAADGMAA5xuAAAAYcFPAZA9N5nKAAAAAWAAG&#10;IBtBS/75OrgEEIyAc3yAYABAAAB7LoAAAIAAAAAgAAAAYAAAAAAAACAaYIwIsAgAjiFQ+egJgci3&#10;H6GAAAGAAAAAJbY0NSHK24qnkAAAAAAAAAAAAAAAAAAAAAAAAAAAAAAAAAAAAAAAAAAAAAAAAAAA&#10;AAAAAAAAAAAAAAAAAAAAAAAAAAAAAAAAAAAAAAAAAdVEAAB5HAAAAAAvYAAAAAAAAAAAABAAAAAw&#10;xgAAAAAAAAAAAA/egAALSxIyYAAAAAAAAAAAAAEx3hAQJwAAAIAAAgAAQABAAgCBOrertaCQG5oO&#10;gu5a1VX1fV9fX9Pqv6V9BXSCUgR/WLaNOOhAcHcvSNGk6lziu7TBEQ5gCMsWXkYppfSTIZGpmyjp&#10;U+TcFoUP8rylwupV1U5gKWAq8fqRaJmXSrAssemn173HCXK65EiKvMzNUg+ZIPtzR1mfDpJZGD0I&#10;oBmUaxymRLwAIfU9dFiypGa6sgV51tWkLLWWAEgbCMQmBRhCITADGQjwIMWwO0JgxHZs3pyhtR5F&#10;78vJW77kBlSY10Vt3JaoyaTjBsrOTgEDJ+DIBhvczGt4hFcSrKTQmgdoqNp2SfFKmi6n9FMJQ16e&#10;QUYWU4k4PlG15u3pooQq6A55ggTorBALc2KIuDIVBIlbFSion1UybSGC9rT9ggOEj38hHPoypG6e&#10;BAgcAhIfuQEqGCauioEm76I5PTBAgTYeqPxpApAiHlHEQH9IEUzqaysEELQIbCwGCFS9kQg5fOLS&#10;BAKXZAiHTBIiTwQTIguUqlAkRdMNAgYk6FqmowaFqT0Q1np0YkgAAAABMgAAAAAAAAAAAAAAAAAA&#10;AAAAAAAAAAAAAAAAAAAAAAAAAAAAAAAAAAAAAAAQAAAAAAAAAAYggAAAAAhChBRCAjCrIQXCGhhD&#10;TCphKcXA/DPUsWycRLBWkF5qQXB7OUDOfLNJxyRNpMS5JAcsS04hMNkCwnBMKnEyxWGYpBBckrAk&#10;g4YnKZnpAgIyHvJowghRmGBGYQwhhcZhcZRkFu+6wSQoRZQkDAjyAqEY0IJAieApQITfS8RFjnh4&#10;WjQSCUe0Envpbu/H1jXZRPy3xw0t9E8FMA4jBM01RDRSIyCKQxnR4dARlvWhWONBGqZwWkMxBRO4&#10;XuagKVEJRn2iRY3yplETDSI5XKTWhcwFQ+9eJK0RsqNNiZ6D4Z4VuFcEmuxabTDRsmtoXGV9RUjr&#10;JrtitHZFhwcIqag4tBJPSjC8u5a8Wwaaurqb1lcmyppSFefMsU1IhyDLPAj4xgAHMcSVJIYJ9f1O&#10;47d5gfXD0URRAJlKjMZyXCTOWaVrZk83wD0Krn8o1ejlmLG4bDKU8Zzns3oZWOoiHkvmLUOIOkUN&#10;Q4oYRdHAe3RrBMKfpnwpDNePouU1VVaLmqyYiRkA6iK80uYfK2emNk1VX5MxNPk64kSE+dQ1FPLX&#10;1+lVhfGLxxxiiudlTU2rzecBD1XJrfMPYK+CuN2Okr3UcpnK6Qob/ARZRQmpnjj2VSdUOghTFAub&#10;2zBDBzrhNy+ueHVayWnJWRCCq0iKABCfe5EksZcqvIjnRr1RVWFCv+WLOSOKq634jRNEUFzSlqrg&#10;NzuFQrNCCLHRmClUNaFEk+l7xHmk4r2tWl1kjAGU3xi/crNOrOj3QwoIvVblIU63BBxcBZgnAEjY&#10;qkicVB/ZLlY0jMLLCxDehcqoJWETLtxYZHUO7IG3w8AZykDWUcdY+CFxhQAQEQMEBeCAA6AAA0cN&#10;QFQABKAAEAAAwAAZowCQUwBQAOAB8AAwAFcAAgAYwAAAACuEAgiPNuf0JirKbn7Cm5aIk76MAAAA&#10;DAAAAAOwRWGBEAAY5gAgCHBUGyQI1AIAggAirBLTCNMIlUEKzY0B9BAsICs/0Izdim+PR9cIPGIE&#10;BiBABgQikEMMSAFPUQCOJUKTlVhHj+INGQhIJn9l8mLzKTICRldXLox5YookyQs9BKcWWanYXMsQ&#10;AXiCmEgwwOCAAUAAfAABAeg5SAQAAtAADgAAUAAFf6/UJkm6vn+O1cvefIe3sj6tTRwoSNFbTX0g&#10;NqBV9+3Qk7V2hLe5Wyhm4CclIbGmbkXmVKI7K5HwB8NEgwwD0E8EhQAgEPuv70nokmJipccmFEx0&#10;/0BwnrJGAAgMIAHBBwAgAIAGBc/5yOL7lVSGEyQdMYhVJmVm4AEAAAwAAAAAAB/vTcTcuUz6H27f&#10;a3GU2GjTTPue8iUdgA2OTxNro6GGw2BF7P85QYxlBvKEGQi0EQRXuQvHQV8NamPBIc1WLAZxGwhe&#10;9Oix7btE9MhdEx4jXIJkAQjNNVG85q5CSP4H3ARYNseGQFzO10bE4DxK9AzF9M4ZNK0Ro6hZXAdI&#10;ZPE2DVMLSGJwqAZzICAAABQABKAAIAAAAAAMBgAAAwAAAAAAAAAAAAAASgjyYRijCEkAAMACUEcz&#10;CatGEUQojbCcyQRVIYgFCiYUZcEkDCapGEWaSDxCy4g8XBJbCQsEjoIqwlXhFsEfQSVggWEVYRZh&#10;BIIFwua73vSCgLjQl2WwIZ58Z/8Inwl5hEuEBgi+CO8IRBF2CwgsEBi5e87AbwqP4QR5IwhqI2UY&#10;pSJtEfxMGDYAZx8IBE2AY8JlgganB7KXER3hILEy9AIInxY+EAy2vvRoBmXeme4IJAIhg9PD0qJj&#10;ZowAV1gw6/OgBmZFXVDVJSJIGhfhC8fLAegWWPk6gIw9pjkI9DTerf2QnIvqbBVjxK5U0VVgme9A&#10;jM6KMrGIhTkMkAACNzblmS2Gdxsll3MozTBwnGR8RlYwyqGGEEKMOSUEAAReOecGAIMAAAAGAKwE&#10;MAAAAQwAAwmsLBEVG6PajaRJE1A9jtw6IK/8uaIn5DhQaxj45hiuIKDWpfWKWxadKTlv8EXRe9jd&#10;Wzd1JUx0wcOHH1cIHVncomBhv4vqzemx63bxIDkWz+7tpqcYiCJFSf/k5ODu+SfCM1AINlLCBXeP&#10;/j1mzbi5PLZFDVMRlDBSJoqOcqt1Tm2ShNLHckcMI8sU5AgQPNHNVRJLPLHHJJDBylIYxCnKMhBC&#10;uAZoIpeWK8/jIdmGfPL6Pyt+0D0FVwzNAN2jyr1DzVwFNyrwWNkfO9tmwt2S3/I9fzDYIiuPe48W&#10;EMmQpptuHFm7qZqu8R8hwLFWq7cA1OHWGlis6/XNhi8t0bUYNVRpQTlHBOLKBJfSkaYAI6IA3HAA&#10;QkAAAADAAAUAABgABRehIAKIAEoBhQA7hBikRAANAAwABwAGXcIASTJQyzeETYCbBoAAAAAAAFgi&#10;EwjJgQCRZKQMHhMBwoE6JC0EZVAgKCgYQEAAwAMFhCCNJEIJXCcuCczCSeEq4JV4R5BI3CQmEU4R&#10;DBC4IkgHhAIqXTj28/b3a3reU7sEkCCMYggwCBIBAreIdAAgQEAdwmjwnHghWEWmPgpBGmkgRHKh&#10;A+sq+ppGcIRBA8eTUlCCcaiUAIGA0IDlMkQGOOQX2CHYQWGgiDCK8ITBEUENwgsDwOECj8L9k9qr&#10;BDT2BIGahCKEMoQKDwBBIAj3xv2CiJp+4QmJ7CFQCLFiY3t2eah2Jd8VBFJdhsQIgCCRABgIGAAd&#10;jAgA4wAggAoAAABAAAAwABIAAAAMQCYSPgjQwhHIGkzYdiIH8IDBQPwlBhIjCUeDwg+EkcICzCKt&#10;PymHpBH+EjsImWpyKGIAHgD5ZQgNY2G8tvl3CDwRBhA4IThB8IBjw8Bjeewqp57BGeEwWEIwkThD&#10;MI8wg8a+ES7gH01qyNYAJAAAG4SJgk3BFv4k7+XSBD7BK4FgHRYEYCMEkNAK7bP/0dd9Oyb8DKGg&#10;IJVBJLdeWQeCUkEkSCM4dvmdAJs8gq2shPRv3CL4IiMIGYUZgirGLkAXCYWCVeEgsImgjbHggGEW&#10;48wQfonbQ8cIFBLOCOcIZhIqCI4IRhEEER5sIfhBI/kzXCI8IwwgkETQRpgsIHBE2PaCBWD/Loj7&#10;69YDNUSIe2tHl7bf8bTlXCIMAfkEDuAzJshZet3I4mLEElgAAAAAAAAAGAAAAAIDgFAoLyjBwMRY&#10;HBDsIpwUEJwj6CQBhDdBQIDCwINw+BnnUPWA48XCSOXJBFMS/9Y1TcRH2Ce4HIJgQAggGFr7lY21&#10;Efx3PIn2MTo0EmgEm/rVTeAsKas11ngnvhb74R70G/T4qezjQ9xfBmguAAAEAUAQAAAAAAAgAAAA&#10;AAAAuQvHAEwAjAQAKwQPxhDt8CA3w0SEypeYjqBhGBmDbiSrqMXAgNMZZwEeH9OydufWlCHkXMPB&#10;HMa1BSg2JG/YW4AubjNtT2OJPk7Z7cw6tHWB/VMAAAAAAAAAAYAAsQ5Iky6lInEJl7AgIKMT21tc&#10;DnwUL68a6kB+kWcBGgHJGSR1/uIjf5qAh7ejKVwvCK8k09LwAAABM0cnZYpVoIQtViukhHEKIAiK&#10;q3VaIIRQCCIogpAVikirOIl+gRfLPuzypibnQEj5Yrg4iI2uBVeEYkxGeHtqdt+x1V3TF4XxEZG5&#10;EbGRtMX3pNM0VxGKetBdPK41mud42CFDCAjCDiCBjRAYI44WHhce8lHjn7BIOrhY01aEEjWTmoIJ&#10;CYPCRejCD0b4mLBFVCEQIBQad8EtBKSVK2o8zY1JRoemhoJGe+tIuVgjkwhIAZgjcwhoCOtgjUwi&#10;HbpAc9gEZkbBDKEBgQehA1QULWFlNTV7LiQShBYECo0EpINGqdvRgiOhBInosRiD3xmbSFZrPArc&#10;CtvYI0oRGyY0gRAUJdONa6c+XKPBKAgDzBYI3oQys8K79EWGlzK6aVModVotYJ9pGxbI1JncDxl0&#10;hOs8zYI0oRFFwCrOXqYM+usEUUIPAVCAw0HglA1hoV03ZAx72CNTCIEhetgiihB6BgQCGosHoKUI&#10;ZojfHEH82CEUBAgtCEzQBdJqlcN5JYI1oQ+0YMVocwRkYRIgCAnmbBG1CHpwWqaNgWNS00GmolJB&#10;J6W+UJ8MEU0IXBqBg0EgtAXTkSMnbWCMjCJUAQIuPWCM6ERoggGiRsGjRUm31nmbBAKJAgEaEEgt&#10;Gg7umdaMERUIPWDorR5u3Kd18mnBwFQgFEgQSjQ1EkRJuyeZ82Ep4JPQMGpoLSU00r+tYI/oCAKL&#10;S0HNaBALlCZYJAkNMFgoTDp4nmlgj2hAKLSwsARdBtiWBUegIaBAaDpIeGpHEGyli9MEXUDAgN1C&#10;BQsB0IAow8xmoeocCs8/0mCN6EMrCqOjrU+p6wZEo3W1CzU9bnOtYccJhU56lIhDFmZsEZGESwBA&#10;GZrpVuc61toUzkWjh+i8o4RGQCIIAMIIIcZh4Rx75NE42e3OBFgMLBCnMESYQvjA4kPrD84rhDZr&#10;CJIIgggceoIBnie/wIYalBHMSSCEaAsXmD9OYRlZhFCjCDhilLEGFBwgwRiyCJ+IQQhgh+EY+tEg&#10;OEAwbxavH8fI4KCPh4PakgQCKpnAX65IOhuAyY+bsuf/c9dXCK4IZgMmTHggN80BtZ9b7b1bVv+2&#10;pe0GEYYxoRPFS0wgmKwR7gzcB1poEASvgQJ/WcIo+lhEKy5BaEEsDi4iAOENgiwh7hqEFp4LdQNq&#10;Xy+cBA8Bkj4OCBRozMkSwQbCCZcBMSCEY/7zMT/5yZO+/ZjJuqeIeKwQmLBAFAsIuq/sIOsixY3M&#10;RwgBtBcInhYIVhC4mxsmJeN2Tr7hCBIhJ1iBFCB1JcHhBMIB7FwgGEF/mnS/mzBHhOhBNZs6VDYJ&#10;AWeMLW4wSXxcIbhBqIIBIIRo1LYzYX/GBQjWYRDMCDQOEYGEF0IHahApoZ3QaAq+wjBCMIXiKYIU&#10;Quju1Hr22hYaEAwkKxLBGawhGEHMIJoQKhAoLRY0R8VYIENGI4RDhDMInwcEBgULhB4xiZQ3aWfY&#10;RtU92EPnF91/ruCMaMrtjjBcHhwgLPMTLe/Z4tsvr+2y4RPgcfCK80CgGEDyRfzsGCPMIEyH0l90&#10;CCxUBP/HcIwHMIo+YQewMEW4REZdCCX0IDSQetHhL/GiMEFwO4QKCCqYbCAa48qNIfW0Fgg+ED/g&#10;4IRa0XBZJtG/c4QHA9gsIFXsTCAW9nqIRBYI1wgMwQbAa7Q254IBvudgiwwgWhB4ECpL4WMJABib&#10;iiVLOEJxcbY3rWq0QydzhBCPg9PKN6rSE5dhsFjOE9EqzLXnYIVGeOfYmXIjucHHWNCqckQvTtOE&#10;NI2CHlGdgtRgaqCBwNduANnZ9jRNymJlPDGzwcIYZcpOeeDEzvOQPzOCwMSYDLXe31e2c2BWNi5M&#10;zmToHCE58Z5B6wkzI6wZcuhG2oeL6SFtCH52Rq0HwQINvoKjTU1LM7Os56ED9Qgwo4uEBzYQONHi&#10;4t+L1Nd5773but9VxPh5mgAY/QEGUKYm+Ll7LCw8TPjGI3ymygE9iQCvRPtFEF3Gq8KMARELNwhM&#10;AP4RF9FK3rv5jZYmenfNameDkiXzWnJF63em654uWFO3Q1xssWCF4DZb9AEuH41IOm008jA8fHjI&#10;e6N+39U4QaAYsVzY9pYVzc84QeAQhlqYyYSkS6sRHbeie9t/z6aXowLCEdkMuiQpbY//yIGmAMR3&#10;B4KBVNPa7/q6XEwZj6JdfFlldgYRCkmIYQNMAYjiBzAAEIMIhkmIcYRDJIQwB9TM77UqrdaGLFhI&#10;ILH56d2k8nMELvgDpSZJGhcIZsKhqijo1xcIBuLnZuxEyj3liZ9jZlF3+oKEEQzUxy6BxY0fFn+x&#10;2vE/Rgg+bAETM5OakVqOaN+F/uSJOoJc8JWKRdLNLbYcAQQTBqWsjsKqR/pAJXYTNJlvtifXHRHq&#10;9vdAxffLyp6gOAZFTeRohpHREb9DRFTOoS9kt7bsslrvO/vrLyJUyd0vjiYvrc7XHjE1Bx6ZyPIJ&#10;JYW+21zpthfbUvdFYBFl0UMkujhFkSKGSXjhFkSKchdHDvcDjqZ0cwnYh7aa9utZCPZT0m0C0DL2&#10;Vuy2gHYva14mgsxc07pFpNx6QohO/vXl+EgbT31PU0wd3kInnQ4+041olrk7KSoIgrHR6aPankmG&#10;4izGWVJm05Nmx4psaVNKpaLJtMHm9EitkpLN1G5HaGgUfjHVb5wfbwMShp4gvhInvN1ujsN45CGG&#10;RV8FQUkEhNMEhtDCFmg8IxwikMIMWVIquYDXBD4IJDYQHCDYDzP5nL2//br5Yn7dPO3O4IZhEuDw&#10;gEWCBdJhAbp2Jv4KwRlhBsIBBCI/YmwQdVuaTwhOEEwGBwgmDSypKuThJ2CMax4IB+IsnW0xYmCF&#10;QQUgEDhFDIHFkdit1qTA4QPECCDLoKsAVIHbSyeSCQYYQQ0FGCSIiIvhGGEVBhBzQcESQRmEEAIm&#10;gkUYaB6lAMEQYPCDwQr2Utht88XyREAKSJ6h0mweEAgEBwgcSB588RZ2G4I5iYQn1QQuc/vxKgXm&#10;lAEEYGNlzQ2XFtCZfRL1z2CDQLCBYQa+BjF8/tvV8EV4LCEwQeS3NAf498TrzTgceAQQLNAs+Lmq&#10;LXScEQGELMIIDwi6HghmEE0xcLgbQ3X88TBERhDI2CAoHhIUsYQQgvhIQuQQQYvhAsInggsEGvBA&#10;cDEhlgarj35Ji5i+sklThwkIXIIIMoyB4SDIqEEFUaCOQKmYjAwRLCYRBhCZtbJgvETl9nEyZI9f&#10;zRsnWtU7BDlhGeAmNDYQTG5Rr+AyuooyK4IpggcESYQHLAMQwW+PkjcXYIYBLMCghvCLoIHWPCY8&#10;Aaxb8emCQIaEFwiBQRjgOi48EEx7KL/wET7rX3r+9M04cIyjwQ7GyWwg0LjzGnJ4Gx0aDhY2Jgbx&#10;saFjfyZLe+wR1g8IFEXQQXbbgevn4DGjw5mkKQX4Q7CE/yYQBZJF4AFa+jBwQWAhBC8EEwAYQqIG&#10;WCISVLLcgSJMA2fB4GAQQLEyQQDNkjJB0JiRseL0JbvpgYRzGgg+QXCDx9hKWPpIIZhCMDBAYFEw&#10;eWJHTOnCGQQaBYQTA7BALdnczNIRWhxAhIuJj1GzwsX38lXsIlyQRbhAzJwgUCwHbWTxosEEnCLM&#10;IHUEEr+L3iGQuEOqCNazWwMEJqVRMDGtiEYl8BF7GixL+zV3OwvYxAOLkhz3KResKsI5iIwhExnw&#10;YAIgRDSokHdgi0nhE0scIILBBPwR0f4H2EHtVQBcXNBG0EPi2h3lHztrmcI/tg1HmCBRN9/cbq2E&#10;EhsIPBEKIF49ThOGyY+NjYQDJnwOPn9mye+0iYSETIsggpXF4RxleEJRCz8IB//8/ey5f972+okX&#10;GNoEVwQn6wD/RUidcIeREIuEDiQ+PPpubKZp4QdTCBkGMeEHUwgZBjHhB1MIEQYoo++JsNDZ5Wey&#10;6quxuj4pm1Gsb4HNOBxcWqz5FPAR1jQ2Ifwh/+3IkKOcERDIMCwQPA4D7L5m8huThBzCBkGNgs8E&#10;HxPZKxcrPvec3R4Uzc1rN0JLCDLMICQYp4QNmEAIMVDCDUYQKKGLnMbjYlGJMmvEh36J61KltgTu&#10;21U+2ZSJQc2CDzCCIQCCDwRdgLYQyPjQuW9iH/jCQDIdIdFBHGg4RZBCY2EJxoSHa9CN8TLhAIIL&#10;sEGwgN8IFCy8sciceEY0wihDCDnhGFMInQwgyGEZJhE9mEFijmEAMIPwgWEHjYQIxWEzkWjYsOPL&#10;jw8BzYDCAzAo0Jl3MsmCQk8hhCIIvghrwUEIwWBrzzxK7MCwgX8FBBNggGfJ7ovVPCMcwiggwgx4&#10;RfmEToYQYRYZuEYzCKEMINhEsEVYQPCBYPAVATCBcTMuJX7+/F6ssX9rbyDiQWCJJBGaQQEAMEFg&#10;iWsIJfCDxL5oBkutFggcEDgg0wkECMmCDKMZvl48IxzCKEMILj42Lny4QD+AwOJlye/bDYRJDYQ2&#10;JBAMHAIDCRYt+1HhF2YROmEGsZQ1rMUDCDQRgsID4ggWPlhrYH3msGLB0YRlMIlzhAzYocKJAFcU&#10;mCMcIUQHhAF2eAY8A33/PBAMDgMkEEI+Ng/kXJAMeFjYOL6GwEbN+32uEgpGQggbphuEhHEZBBiF&#10;NugyYjBgh2EU2z+ghkbo0fcBfvHwiXCIXUBwh8JEmYeO7lAEM4IxkgibBB5EjoHCKYEYQrjwQC9q&#10;hvXj3YIowgcEDhobH/Ei57rJxb4QuCFkLhMIY8sXNeJCeJGCEYkEXduEPjwG0xFln/seCLnOEQ5o&#10;GPfbP8S9Tp27ZlMNhGCnCGwuN1XWWei2Eghc0wQH6NnuuTCP5wD9CxkbI/YCnII0iYRH6CAdM5LR&#10;n/2cFjw8XNBAdz4GLGnqQQmCFQ0NkgiQyPsmTF8X+EVYRJ4XCD7AoBAiJ7yYFd3fa+9ujoQzB4Qp&#10;YQXCCTj4QCprNPQGMBSfHEghlDEEdcILkFMAkCVghMggiEAcIZIINDAw8eEUWH5Qi9EO3BQpD82B&#10;5kPvlPCbq6nXcpZuEZi4RK8ICTZUHcIpHwiLcIJuscGTCLZhEucIKSgBRXz4oGBII54QUhGAvCAk&#10;37IiGgRImT+eqixvf9PLJhF/CJyZhBEElbH1tjsJiZ88Bv+Gxr5onu0pLLC2QEduFg34IwoN8C87&#10;mGQYoMQnDI/DhlBEsEBj4QfCB1HhDHwn/cT97d7LU3v3cowkLHiQCJUeGtFiT0CuEQIIwcEcCmEL&#10;Yg4CjjUKC7PEF1epFRRoB4K4Ix3CJZkggTo6AFbFbEiGNjxoSB+yYuPaLE34y5eyGf/5m99tp7vz&#10;Vrb7px9BAbYOJ6G/+1V3sngyCNbYRCtIBPbjgSyyfIHZS5qdctjMaAOahI/EQMFBGxhDiIWOAIwQ&#10;ptAPIWCNjCHpCxQffOxpFNig4QqCAYmRQHGd2gMIQQQKGPBB4IFgIdYQHBPMkCZDNkBBHs4QLInB&#10;BfzmagPWwuJixM0DwHosLmvb6TwSMQAQRDhA4IFFiYQWH7c1pc4xjRIGa8EfOB/ozYT5C9JBG5hD&#10;ZHRgAgjXCIWQChQ0UpNYUKHDwRnhEjIIBQoKnQtMSjP06FmKCN8IZsYUnzHAgGNjxYIBiYGL6Gz3&#10;t6ZL5OjWyW7Le2+mEDj4RPkwgeEHhsmbLCzk4nnJGKblpPUQRlhEdoIBq2kOPTJsVR8lO+XbIwgs&#10;AggWTCDxYAe5VM/6PBBgjLCJWQQAgXrsIwDcBmtHYB4iYI4whcxWuKRxMAxsBEggOJgYv4fNe305&#10;oXCQPe6dgcbEhJ/XghmEEggMLhBlAfvrz74NaEjQY94DUNDRbRYS955BNBjBQ4MEEGCNsIZaNr0t&#10;QoNrMyKBU3SFB77IpDRQQYCiCNjCIIQxmCpsJPQDBGphEEIYmAkgkURB9BhCYkEawLFx16CAE3DT&#10;NBGXWgcJglRhA2N/OTLeNGxoSNkyTz/zOD/BGUCz4QCWQQNrKa4QPQjSeFhISaUVKbmfcHzr4sbC&#10;I8IfBDmpx4s5svMTLBBQwiIJE0aYQHBZ8FhBMIBkMvL4nkCDhkHJC3BAMITBBlA8IJ2NsWufZ40E&#10;LwjXBQLAV6P6N/xAphhAMFHTQKpADgKrCNNggmEIggywgmJgCCB4Qy9hIXiCFLGQoB4RiSYRTDCE&#10;HhGJJhFMMIOeEYkmEUwwg45FThIOJeCCbv4qQu0wiGCDQQHGwgvQ3VEz7FoRYiEjg4RP6CLcuA9h&#10;AuqCCYvf4XMrTpylzFhg3BCqwgsEEdofCAPPazm6CQb9FN4QOPUIu4EtcggcAwgEXCCxcCZMahep&#10;gheMYQrBDc+fyiR8uLw2eBxsIBOEDh8TcsBuZLAM2AqCA4+LWaBZo0/DBA+EeT+FiTRhBsAfi/hY&#10;mPOChc25YeJlXyGvTFzwmSAZIeJOfJWwwjzCAQGJHnCAYQCZN84QOEgge4QaFITWNOz7JwRypBCW&#10;4BoqCgyTaJgHBHLIIShc4I5ZBCULklgg+ERY+DggeBhMxFk/0gWDDFHAFBJ5hAcDg8X2EEwgCz5P&#10;LQwEUAyiQDKJAERKAq4+bNm/ALQt8TLfupFdqIIHhHsoibYQaYurAfcBqCioSBhCcIlgJuCEr8TJ&#10;m0iThHophAEjRo66YDqKEg3CPXCABCOEezCAQhAfKXcIDhGWBqPhBu/0Bj8XjCjACVQggJENRABK&#10;sGonrfsmcQY8DwNeLIIqVNhG2EIgDFgMaCAPLgv2EwOEf405IS8CtjQ1Z+2Q8JB5lkEEIEIOTJe/&#10;dHy5bXtvxhAsFg/YiwguTCA29nqmEe4QOEdttEgg2rHXjWDAHWE1hIMdGSQQXLYIFCQPHwgGB15o&#10;lRXxEPDxQhAkEGhSX4RFhD7OFhYIcuxXiiu4SCkeEEBUwkJPyCDSZKCeEgfFZA4ojAG4SCkeEECc&#10;JBSNCCBjgjguF4THQMEKgjaNAI+MqwaSyTLnhYsJgIaL/LL38nCDYRjktEvaqlTUnBVmwGwJVFE9&#10;7uEGgguESex8a95N9b2+LBGWLAc5hAKggj6Xye+GwRfiwKAw39WKX2zzPD4LPjQPAeqMm6jBEsEW&#10;QBttjWDFwiyGwUcgaYQSyaIABJb4SEgg0s1CbyZEaBafpjgWk+jgJqEAw4aGJJZhCYIaQMwVkUHZ&#10;AUAImEU4RiGEHDcIDBHmbLaOYiMOECxIITyryY0W8wqARMHE9mjppqboIohk4QrCHYONDQl0KKBg&#10;sIAGYNghUEchEFBggMEEhMTAY35neToEhIdUXYInwgwYRmpJg7IaTwUUAOKKAKTAFQB2gRsRaFpI&#10;bhAYQMI8HADqkKCG4Qn0DidEy1+JO+mPHx8kf8DxomPHi++kcQREzRcFHwOfFxPwkWFtxrgTgsBg&#10;M+V4QIz8HkM31WiCIwYIVBAAgiEUAE7fo8EBDCQSAqw0JUANa5DRTNSplIWCsNgOJhAcDBAsHHyF&#10;kvm4QzEwjHAY8aHXe6EFHLCHRBIaCFx4Ix3d3W2MhPQQDCK8HEggWCv2upmfCJcILBC8FhAsfok6&#10;4y5iIIAA0ksEDrCPRWC+Sk9CbZZTYTEzVL0JTULUFQUFAEZLMIbBAQgiMcCgACnFcIxMIpjCD4Ri&#10;YRRGEGwjHCKDCDidTS8gYRFhGuDqp73TWzX/OCIoIXBAMv+7m1EJJohBBIKLhAYT1WPaLNRK8Vrp&#10;rp/fr90xgg0EBhoHPQQWvQQBR+mkGGEyTCZ4mAhskbJ08tNQRRBEEEDtUtil6m9piXq1SoQRP1QR&#10;WTgQWg76EBMIBm48EAcpqwhEEDxzBYkEF2MIBhynCNsacIRLx40wQKJAf/8Rwd0IZAglGgQSgYSJ&#10;7LlwhEvCNMBOBgcBjEa/+fCKZ/hFc5IIBBA3BAsIC83lggInIATtmFywqMUCCFwRyEUmANDqhqAq&#10;LsESYRoGECDRQlTkQAexJlExIPCO8IERiCCHADCQSREVgQRFBAAghaIBWCgDt8wkFBAQjkwaw0GR&#10;C4VRhEMEIwWC9sECirAZYi7qCPH7hH+eGwK391BANhV59UFgkNGENYJDRhDcIBgsXAntCB0qoQC+&#10;nSgjyAJYJDRhDmCQ0YQ5UvwjTCCkETfAmgIwCpWiACEEsgiaCBBhECIGUCHOlwirCBYRdkyx7S09&#10;ZGSwjt+eYgg2CVXLl8ETMwQ0Kg1IG0I1IIimEAhyJ5Ma0DimcqJBAJIOZblwhnQQOEi0bvMetghe&#10;EGwWERZ9vE0LBkEQEmEEJ1kEc3CCEprYoBQ1lybLCgsTB43r6EQkuEaYQIIIkD6hfBqkSEt6IBEA&#10;iARBIR1FZIIOPhHgYQEfoEQKSasIf885QIXNWTqs0J5BKxoSsCCAQRCEELCQ0NCSWwQHCQQRxQrw&#10;IVARQggrRZwywh0EhgQkEqLuEIwjIIIoChwVEAkhKSAkhK7PBA4IpDCIwqIE4phB8IxDCKRQRQIg&#10;yIsgigkFnwgeSS34apicYIswiKCB5VG71eiD7iabi0qsSaAwOWXCHQQfBRniJMjx/U5Rv4oMCh42&#10;PFwgOx9wMXM+mCOuRhCMbzPIIZtLggAW9JAy5vxfQk/jLrLXCOjCC4CrDm6EBrKhBJc2wg0CzQQK&#10;+EG78CL6Sk5tj4mSHxIIDEwEAjZ4tvpTokIwY0MET/vBEvYQa+AMfAgMScUhJhIHgYkX2cVDagiP&#10;CAQmeHyT0uILJhBsIwwifR6pNkgmn6eQQOCJIIbiY2TAeNo3HA2gjOCB4HCCQDmbvheJ6cI4DCBY&#10;2EWwQnBVngCrJbF7mEjQ4QkKsIuwg94DhBYs5MkB39CqCqehHIiKwIIDBEYQQwKoKAO37CQcEECK&#10;oGsEEGhV+cwQ+AwoIJDPCGDPIWCBawI5oQCi1oQK6BAoxj2zQQKfwQiCAwQeEggExXm3y+v63nFU&#10;5G6AUehG0CHqjkzUJYRwRBDNPoTHoDDgcWQmEYkEUTCEAC7oR44EF0mchLVn4ihGGcks7pLCpuiP&#10;dHqJCnDGJzxAIODgikghO6DUHdK1EtT8zhDIIoxyt8CFxo9LB1T/WDFRYuXLe2LCfj5f10phGhBE&#10;bQgDafgwibCJ4IJBBcuXCAwHLAT2m9uRyAyaAEKggmCeEChrkEF0tCBOcj8qQUgPAMEYRP4RFBAf&#10;VW/tEf+YINBHhWEVaEJvM9wIB+IWHhbqAxYeLFugqcI2gh8y8fZb2fZLCNpBDyGOZMAoHCOZBC0Z&#10;XCOZBCoyigQKLzwjF0IoGEHgiOCC4QKF32EGMTSUWtPyQRlg8IPtOCBQuEAywk5PJGwjkghMyEwY&#10;RuQQyM6CgwjYgh0xVsGEbkEOmN4qgoC5YgBQZBCEaBtCEj+9W+mJev+rYYQyLBEDIfQhkZX0aGh+&#10;Lj42LDZMSJA4BGwGJF9zbCKIAQQxmoQm0FhaBrBEKIV4cIywgsEC1TA8TB2hJjdWazJUEHgWEDi3&#10;nCD4H93fu0SCIcIjweXXHggBhAcm8cIjnKQ9w9LMmDCOYITAPrNWBggOns7BE2LH/ONMJ/p10NUK&#10;AQQEwUQmT9eLMhOPirKJQGZpKGxJi8tl1rAghmEDhYXGFIuszujBAoIqggWEFjTuECwRkuGzYR3j&#10;K8pJJAZomTxFxpJVJhx8Xsx6rVQIchcL1hwiqCDYDNC+i0YunlD+lYRfhB4bCCRfTAosP+E+8Zkw&#10;IOFYiTwiJdhGEBgPojgguByZOBZcIvv/CI4FBBPT+A4J5OBf3Xve3t7WNCISARACIGKCcEFwMEBi&#10;4QaA7l8Rc1evwSAvDYGcBK/z2L04QmHgjH0EIwOPnveLgcvEcIxgiLsICVbaCYQAoKBUgJn3qDpO&#10;BE1owIEQQ7aPEEYwRHEggd3KO2VmJeJUaLV7Rb2mThHUEH7pocewkFH9BAZLI+JAEWEhdghQ+9Bh&#10;IbYIWL3kDq0cTQkJ8CDF/6Qka+fGz7fJFv1VMATBBHsJkwgP4IJrhzJjBfxAMaLgIIDgfYkWGzUV&#10;uEhLwQameSiHCPIIKr78UikIYMI2giEwL6TYMIXDbhF2EJgENm6YmSAeURCQAAAAATRe8gAAYwwQ&#10;AAAACQQAAxPfAAF8BAAC2nhgPIJtVMPF9NhZ0QdxZ84ADAAAAAAAAAAbP2wAAAAAAAAAAAAAAAAA&#10;AAA0agAAAAw4DQABgQAAAAAAAAAAAAAgPEAAAQAAAB6weeIEBAZEcog1gkQAVeR4AMAAAAEAAAIA&#10;CBYAAMCwAAABs1SXO+IAAAAAIH4AABr0AAAe/BPVweQFgGAACkzykZ0XQABBsQjinBGAigAAAAAi&#10;IAAAiAEAAAAERADAUQn1cbicn+cmwPRFtAEAAAOzJMrE4RqAADmyAwgrUoZQoQ2MMpEGdqEJhXum&#10;r2CweORAAGAAAYh6GgAAEAYHGTsitgACAYGzVKYAwGAAAgAAAABDAQFA/KmAUwAAAAAABgAByBV5&#10;kt3hA2B/eFr26wBgIBgE3Gk94K7eqmAABgQAEAgIAAAAAADAQDAAAAAAAYCAYACAAYAEAgIACAAY&#10;AGBAQEaBobQOfk6pAAAQCAD+CXjFUAzdFQAOvfDL/Q27MYAAgEAAgIAgAAAAAAEBAEAAAAABytSJ&#10;IAQCQAAAAAAAAAAAAAAAAAAAAAAAAAAAAAAAEo/jcZeQXu1GAAAAAz6uzUQAAAAAAAAAABgMAABg&#10;IAAYACAAAAAAAM6MBcwAABAAAAAABneH7lb+AXS3AAAAAS1x23YgAAAAO3BFudoA+0PpemO3aKK+&#10;mvPAAAAACBgIYAAAAAAUHYlVM0bH9wDQoFMWgAAAAABAcDAAAAAAAIAAQAAAAAAGAAYAAAAAACAA&#10;AAAATBAAAAAAAIBAAAAAgGAAAAAAAAIBgAAAAAAAAAADGMAAAAAAAAAACGAAAACAAAAAAAMAAAAA&#10;AMACAAAMAADAAIzgQER8AAADgAABE3AR5ACMwAAAAABAdAAAAAAAMYwAAGoIAAAAAAwAgAS9dltL&#10;AAAAAAADAAbVlgAAAAAAAAAOnkAAAiMAACMASyk9qgZAUEAAAACAPYWMAAAAAAAAAAAAAAAAAAAA&#10;AANtlgAAAAAAAAAAAD01gAAAAAAAATneEBAnAEAAQDAAgAAQABAAhIjwRBPRdrcAlLQVsCdVvV7m&#10;g7rwoLBLyvnyvqg4YP5BoOGDxIEd0helsgI+0rpUrffhUnABBmsg6pC6dhta3fJ0KVVgFEdmTyc5&#10;TmC6S+clTJXKVCkrAhG+QohWAYSdbfEWcmniQR60tqnLRNolf0iEAFekT9a3dPEiCYRVk01dYS6+&#10;Sx7dJMVLSnrJ80uKBcMVPYlFqHhDrgWYQSE8hcAgIHgwgEJKbQVoSs5ZeG1VPD4k9ngogQwrubVj&#10;UBjFu709q1bnMvTo7ijy8SaVW+jzQza40uAQ+ZGJWmhWXIZPqE0imSadjhlZQAiX9DrqoRhuJC0m&#10;Zs24lIeCngARmk8RiAGdmbQT2wOmsgiKbIQIWK46MmpIlkmubFl24BLjL2gBFK8gRCqVAcpMkw1P&#10;0qPyVSsAEELw4DgQQ6vAnjLBBZNgkBSKgRBHTMS6xE80DYIBnjPnzEWELgACA4XAiywgThglgkhc&#10;mJEQIEwrD15EJ6ueRY0iAwhRoEPqYIoqeGcI45oPR7KsI0j6ZvK+p4SErbJDKnXEWNJhAMAAAAE6&#10;ADAAAAAAEAgAAAAAAAAAAAAAAAAAAAAAgQAAAAAAAAAAAAAAAAAAAAACAAAAAAAAAAAAACDAAAAA&#10;AId7gpHFhDG4RRhaIxF3jHItUIcYjaFBGIVRyfaEEQg6FFxytCCI5F/LGO45VHgrkEIpiMhETCoJ&#10;p4wCcfIEiJxBkiOCcdJF+RDTippxHCThB4gGRAYkFzJDIJDZTWCRAwQwjsQQQRhgxBEgxRlEIIwj&#10;D3+ZqMaakpJ55qWGtCU9eL0aVW0iV4P4I5oWEok0La+e6akr20kga40oJddKkhE76xFVvxh5XReP&#10;RsKChMNDi5fwDMII5NEtXcAAMYhgMQxaqaTfbQLvAxMw6FxnnHGLh1ZSMjEfSsXh4bUJcLGMefiq&#10;u9chcwaSAEAAAABAAMAAAAAAAAAANYl8JT3yhYWV9rR5fMIQtYIZQg1GgOHgGgKO4eFQ8KpJV+dW&#10;uCIcgTWwwAAAABl6/9gnBEJswggDj310wWywHM0I6MkRBkMchcVomBThI+vw6fCwr60HNiMYQJGj&#10;4miQLxj6GAN/FvvoZLWi6RiDtWA8skUEMUMvEyi9ZhQyKiJJ+d89BIwbXN7cARNPtF4Gd7Jby4E0&#10;SNRPWSPn+EhXaXxVfuV0/EChChdGyxUUa/DJ0iT8eSTFj6uAqvWfxBGD3XpkPx51saJq30Qrq7Ru&#10;UWzOufT1mjcUcTe2jFjAAAMAAAAAAAAAAADWhRo2EkxQlyZShCgDRWVIslqjzfVF7r7Dbk/LT8Sp&#10;wZOtrTJ0SPDje5SAK71TvS7AZyVV92y5AS6aKe4nUeDPWSenij6PWAAAAQAAAIAAAAAADcJAABQA&#10;AEAAAAAB2ggCYoBFABmABQACgAAruChAJgQDOABIwAxAEgAGJ1YIOQQqdUjCB/Eyh0R32VGiwxdE&#10;AIIAjGMAEBXAkMdHxAalkUknGRmBNYIoIxjCFgCACgAgB110wh5CCCgIwAQNrhEEEZYQCCAwRPnh&#10;O5ye6qcDJi6egpdGoGi31ZTBrftESuF1ftwjQWlYv7ZCkujbW9IZb3XW+IZZVXBZDvyI2eESyxyI&#10;1kLvHnmCRVy3JkS/GoRJTLU0rBspZJXZr70VyXr2arBXmmWJFUC5dCRqfkHaBM8lRtMkap44yyRw&#10;AAAwBgCCAAMAAXWfE9lI2crMlqkopexJISld1mP+26Vq8gXa7aJ+yyvps/x0re/93nyQrQRzBc6j&#10;DbbYPBiKlWnUTE1eWvjNNlHszNdvF/cujQjAQSCTLp5hY5TSQkIQHAKGq2bb8NQO8Ux+Pf0/wPlp&#10;td/q2omjbDFeofFx8Hqp/GqXW8BzBCsOwITws4MXBkhHF3P97apyE13FDlK4FVL5ED6zF1TsqylG&#10;JtNCpoqthkB8P9AFCv1GhoUC5rPA8leeLoO2IURWVWn8ejQP405gzRXdcqH9pttdWVUenJoAYv3k&#10;H0iF8cqZL1wbQbKvwv4gC7qK4+UVzdkEzsjAaJBgAAAkAAAOAAAEAAAAAQYYAAAAAQYAANdM6OAA&#10;YAAQAFAAADAAAAAAAAACAAAAAAAAAAAAAAI4gg2wmuTCPUQSFJKCQKYSXTCQ4WFxzJAjiRG4JNYS&#10;U/BKqBbhGcEPgh98JMYOCMfCL4JGLrDTjY2fBYuTHwGXNiZf/9AACTxg/Fgos74wmgqmgRIowZfb&#10;oOw34I2wkTuEfQQvCA1BC9ggftz47Ff/E3QRCRhAiEYoAaVAC/hEeEPqCJYIHH9mwgWLVrvQCL8Q&#10;4+sBtX8s+VbINDca9Ly8eEXlzKPUj3VARRGJwdHMkhaNl2xiIiNSlAAAAAAAAAm4Qjae+2zlWEUt&#10;edJ0WAzhlq9cjoJCIMKSUGEEKAAAEf52LP4JisNu63JJzJZkyDSOs17WKiUOCqGHywppIDOdQDlV&#10;jC6feiX2qA3gKKUZBhiRLXmF1G+ko7fOAC0Dia7h4CiSA2kctio2g+oDLwkJEkkczJyx+AAAAAAA&#10;ABAAAHhBAAEAAAAAAAQKzQQHzu67YjB96ZkLqafEj6d6qTHeIUErEQcg1BfeaUMxgAAAAAAAAAAA&#10;Ab2Xt83xthKqORrHKbjIAM25w0I7m1uqaI6v1y29IktA09PSLFsPijP24EdZIuSeVdmWPFvQiM4z&#10;k4uKKkZEpiV0njADWHpQpKea1VGkCjuYecMEZwgeO0eSHxvWyVqvayaQREBcCyrcrbgopBaqPDTE&#10;86BnWhQhYxOayviT/b3c9ejIVoMHUQrneOyiUUirauEH18KJmbgn/zR7FThmAN7kEAYigSp0IEuu&#10;BIfqQLEmJEYYCwYAAAAAAAAAAAAAAAYAACAGAAAAuB/Ey+22k2JtHI7NxJeNq0SdDAgaIgBSgANo&#10;kAJYAAAAAAAAAAa3RIAAAAAQAEJIk0xzAAwHIBoHYJEYRNhBzCCYEGotqwIAYB/YpuZ71zLcIbBA&#10;oAZdBQsZQh/fPwSUIkpfOLOp4kAUBRiABAADAALBAEQAKDGHiCA3wQ+EIeqLVUDVsvJRnYNl449P&#10;+EGOKbSIRt1f4CxaUJgF3hIAAAAAAAAAACqaMxK6mRELhCsIblwh+fA4QD1rfPfW8hGQ2mwAIgAA&#10;AAAAAAAA1wiOQ4AC0Btgg84QPqQ8HDWyn5wAAaIR4JDyJUNp5MIBn0O4Tl4SZwmeglthJfCIoItg&#10;iToIpMITgnE4SXIIjwh0EQYRnhEMEDggsEA/hBIIHni+9519wjuCJ8IJBEbcXbYCCAyEAWpEuHEq&#10;1wiGQQYxciCAGAAIBH8hBAjIIAhqiKML9mTp/fCLDAEygAmBlYJ8bUn6QYBAAAAAADKnQIAwDbBG&#10;0AG0wDMAcAQBDQCKQ+JPRSiGoTyC4sAl4QI35UH3CVBBI9GEWbYJ/cJfYTPQR9hDYJerCM8HhHsE&#10;TQRN3jQRdbphMjBJeCXGEyGESwSNgiLCIFhAssEChfCEQQLcJloJLx4BAoXLntfL1uZlKjLN8XP7&#10;Awkiweo1e6EpMvoUvgtI0bRqcWHP7CI6CMAACAAAAAAANgia2Ay40J7MR6jX1Eq06tMvqa1wJbEh&#10;Gey7QuBfTsq2Q5PcF04qWQlDiAYxCAAAANAAAwEAgAAAAAAAAAAwBEBQdQwWAAAAAAQboItjEQSE&#10;AERRmHcKIMEaZY+5fxbdkq3oE7BLOCLsJG4SKiZKxYILlwiLCGPiWPl33CTBBDkSwQCA8EdgkXhB&#10;sIhghPQ98TCC+hstv8RN9P9G3XCDwCBYQD5FlVSF9FYyIzl4aicVaJpvfBTapdBdWmwqz3PJ4IZb&#10;ISXD6uh1YBb3CDFIiJIGkGGKGDtIDLAAAwABgAAAAAAYAAAAAAAAAgNgi+NngWEGwgUEjMJFQuW0&#10;EAfAcTfFDzO08JKpEEToxCapQAAGS9wifE9mtBEeeCI/7WIuLEz2PCw2wQSJhBIIFsELV8ryZp96&#10;NpPuJkozJ++tvrQnRx3ZF+KRYThy5lmPLAAwwAAAAABgAAG+xc0drwlG+VdGMD/U4VQtiPuad9ZI&#10;qahH5LSFVc28yg/aEYAAAYAAAAAAAADW+nl6NdNPekEDK7PujoSwbMSdqntxC2eQ0M/xi0TxAICD&#10;EANfSy1MRaL8hrMG2FCICa5tE80a9+ZN/7qSE10rj2VqZlDiFZNgAAAAAAAAAAAAAAgBAAAIAAwA&#10;AAAAAAE7CcgQspEESqQKI4Ags5KSkLPSgQpMspMkhKkiyxGUKwJUl1CsgohSI9jIzhbJE+WeV6Zi&#10;OZYnmvyU8D2IjfHsngPM00nxz9inVpuW7ES3E22u0L0j5HyXwrn2kcCKRytWl7rIrnvnaEQXx75k&#10;ZVlGiA15lifHaav4DzNgjYwhwACOj0/SIhVG0mbFaCcIaIIIIIMMIAMgwQxREFURB69uPHPkwRHQ&#10;NCEQILCEeMw4VCmsEDoGJ0WIrD1uUxfSAF7ancaqk8V6PM2CMzCI3SBLU3dLWmMd87RtDRdqeNZO&#10;qlNPM2CBUaBAqEFg0qeCVV2rBEFCDWUiGQzt+SKpqFmrfRPESbaH42AUtAwIDTxoCA1T0sMtpSjY&#10;IqoQuCUeHg0Eo10JOZOJ5mwRlQiV6QQJaJfd304RPAhVAQIBQFAUWEgClokNN+lgi2jytSOaNo1Z&#10;QeZsEZ0IjujAgE1aTSZqttFekjo71K6FPM2CMTCJ0AQRIp1dUtCuaBAKEBgQOg6WAXQcIZIi+Szh&#10;Ap4EDoQiUBWvKjJRG/yeAeAN7BGlCJPEEA1rXxWtJpVpLhdmbx+MpEIpHnmCNaEQIhlMEb0IWoV1&#10;j8jYemoGMCA0SVHgKlplDfjhaH/hCGwQ2hAIEGhKEJgsTpHjMK8tzwRvJgUCPoejQtHo+/8GCHEE&#10;byGKS00cmoEe0HRYkCi4yjh8QgnrofJky/70UAigsER4LHwi2GggOCwgWI7Y7mZjmEEQDjCKoghI&#10;wiIRRGEMMQZxYRIMkzOAy4QIwgEZxgzAzPGYZJrhBTGRHzgGABGm1c8TJsdc4wmS6QggwEEsCOYk&#10;sCFHsIz+uXCJMIryQQWCAz6GxIz3zxmJlgirobPaCLcSJBAer4f4AwWhATNoCg7zNp9XCIMI10xq&#10;iTdTclz48ESfwgOPkghmBzwQH2b9sp5CDBGSRBFBCCEOLhC2LGBDIwIgmgtY/vSlkIMEZTIIoRBC&#10;LPIRBGREEUEIIQ6n+jzIrVm0M4RDhGpgXzRA8RSNogMEQYQHCLsILiYuEDj/hYTcSRxri41RlgoY&#10;IEsIIQQrQgNYWNCA2ld+keSiHUEI+liHEwQXNhDo94IJjrLCltF5jGF2/pieyRPVqr3KwRfl9hAM&#10;Igh8HhAF62d9ZH1w1h8cOcIsMfAgFCIYBgOhA1SXw6984+ANAE1YHhQZDSjvve9uTsnf92+vCwQX&#10;CCYRNbLEgg1/R4BEhMS2nwUsDmIIfoQkhsMYQvD0S0ZtnCBYQjCM8+X7gEAtaSQQR2kEFECMfRGM&#10;zl/7/ezZfZP/35ZUyLKKigWQHCKnBBcIHmyQQOJd45l8KiCO5BBoHFMRGZgjsggyJcUzozG4Qz2f&#10;CGQlsIbmi7aFthAC3cILg8tYRraCB4G+X6h+dTa3CM0sIieAGDBBoIAReLkKMRBcIlghOAggOBwE&#10;PFxfTfLzzgIYMygqgVQKsJPSlFhEBhGsx3/CwRdObCIc2TCDYQD0Jixf98TGwQXCBPBQ8wQRdhAX&#10;HKXCLyCJUwg8DH7ExpyQ8Jf/IFwjIgiezCDBDuNzQQvFrCI7YuTSCFtE8mQOq7BF2fsIDhEOTCA4&#10;PEIer+bMEe4QEzcfgcIbhBMTCLsSFggt/QQCox/1tCPqEAh3ES4RnhEYYJgj3CAhmYI9wgIZicIz&#10;wiQMC4RnhEgYINZIYFi3wjzMToQBKC1t9ePA6BgjOCC1hA12C7oTEgfefnCF4QfA+HpG72bXGxM5&#10;6z6ejWCAZnhAsBlggsBtm0f7TcIBBEmSCLCsCBU0qEAoOHl5NDEewwh8KrxjFmWPAYIEdgQihAKE&#10;HhoAtGUrv9c+TCyoJA2WCxvbrL0JYEbQIY5lWNU0GH3AS4I/i7iwKL2yRPuBy7AseCBRsHGhMskl&#10;njCH5lAYIiMBgQu+hDCalAEPSePdwh0EDnCBxSCI8Fnmprp+ArBFMEHhIIDMEBvtTjZO8TnCN8IV&#10;kwHjPNwDCEEB8RYILhAoeA6YQOVgQCpmjDw0aCOoX2Ntbna3sEDwUSCLIDBBIm9g/xZ71gObLlz7&#10;inmnsfrmieiTnOwqjc2OBHpBAUyPhA4Mcnu9/Pl9k7/b6sEYKcIkW4QHNBBV5PgHsC1ILhEEEEwe&#10;LaCAv2aT9d9oIYeMLhE0WCI4WPBCo+TJr/PqrFecgSBkWYIswiUIIMgLhH+CCFoQBveIVSoFgjKC&#10;KAghBGRNH9g6oOQoKMAlJgjzCB5ExQV2kxQXCOQwhCiUxgAf4kPP75GIscE4aFzYlv0Oq9X0aEU6&#10;HOWBQJW+xRH5FFQvEg0BBoCgxQR0iGCO4IMEufMGZEhwVkmtNjAYl7NsFwcEChoB2KvUKLs1RYhw&#10;eYSxfcBwjSCJAwgWluigRgEIMQFVYI9wgIZicIRhAMuEHgjHCAGXbBuEf1wYJCmVgwhDhAcDkwgU&#10;OWwmECwFr37UChEBCLCFhhAUkNMnPwPSJUCwZwMECjwRxGgf8FgMaose8wQ/CN8AbElUdXLCVhFO&#10;ELhNwGTJMxPeYIiwjDs98aNufr5Nxz7Aui4QHBf9nggjgEeJ3KEAsESQLJBEUbKZuEK3/1x4iIRg&#10;nWcQ4QCCER4IF2EHmA7evZP1sLYFBH2WA7F3CAJyYQH3EYLBDoImggURR0RVBZxRBE+oIowg2DTw&#10;VYKYIB3u4/4HiwQrEhIY9VyEkYRFteNEq8SlVuZcIsthEuEBxIIDBAzc5Ztz5wgm+wh2EHbwgObL&#10;aoTvHbLtienrnZ6LBBJCz5hTi5F+LkqvMWvVgjbYID7J7vf3ud1wifCBwQ/1/ztNGxqxYgajsAz1&#10;gi6FyYQ3CERYDlx99jf8XO4Q2AbBCcIVGtF8qxIXi52NhFMCyWjZ2JQLBDcAEq9mqneS0EIgXCK8&#10;IkwgV4t1V6q8yVbi+zQjEoNYBBDsIhs8reoW1Rk1rmkKwWCDwGsBhAcFlmWTBX04QQThAEGIwQWE&#10;Xsub+fOf28XBcQvix4wWcIPUXGhZyeid6aiDhBSIwgMMVyTgcnRYwlgsNFzxM8UOcbIGIwQD/onZ&#10;Y41Aub0T8bJUm0CwHAZf5snIUBgccICiQU+2NiYxiTJ+X9By+ZCUHPhE0EXBBB+EBgiKAwRZhAoD&#10;gMICLGj7hOBwj+FGQBPJhFN4Ijx8IND4vd1PinJglBAsFBBMHFj+jcUjhGBGEUEGEGHCLyMImIMI&#10;KOEYkYRPHwgaGi4QGNhB8IDhCMIEzF5oQi0KpzQZCgowcEUQRkEEI1AbwRdhCsC8kLCRf15XBBoI&#10;ZAYH0EF9BAfd+Ef7XgApzhGWERqZMIBmXV/CL8InHYYQYCGjfJwrQAzB/txb8t0qb9OOLBHGEGj7&#10;DzghTZhwi7CJRIYQVE8IxwiZC4QMYHEoIK+plQ4kJwQWCAQuDrCC4QC02nOup4RHBBcSCB7hBoSJ&#10;bjGx7OCJsXcIa4IUvDwDEzwwkW2LHwGJDZMkb9ftKWAHuDwEEByQLPGPXqK4ZuIWBwhmWCMOhMIN&#10;gI+SAYvZvcT7ojwiiVeB/Kr5aIBwQDHgcXLhBYDCS/GS4bYygR/gMIBDhO0AwjnYIqgjDduReX/7&#10;NirCO1hA7rPWINQzsgRQQMGxZCcIGZcAwhAQLmyQRj0EAx8XP38nt+TIXCLoIbi7HggcWCAuJ7AQ&#10;3I2BwhGAwg38mEKyY8xLuJx4hRAwjGElCddau/e9d7pjhegjm2EHy4FKAld+nhGRBE0MILwhkEEg&#10;gOL2EGtBAMkTTL2w2LjRc8DhsB+JnjW+n5mEZ8Ij2zwdxJdMIr4RH87hBARwiRRhDiMIEgCvnyeE&#10;CiQRb2EFggSviZoS+XyXaEHD5oEsBhAoHHhM2XSnli4RP7CIMXNhAo/on5+YiQMCymEA4CCBwLLn&#10;iH7qIovPBHxg+KIUwRdiwQ7LhBYIJhAITLHnVzwnCNDCIpgI0DhB8IFBGOdYQd4QDCAx1lCKEEhW&#10;UWEJAnhGTMImTCCREDCMGYRNMIKQJEMIxZhFEMIOGEYswiiGEHBSad/xLfzzGid788syCQsmYQqB&#10;ghMEZYKJEgg+CwgG4/otd7WER4IlthAYBSvNokwiKBwjIgihMIREIGoAMIweEThhBgwi54RMGEG4&#10;CNhEHYQvBYQGFwOaN1qhRHbBwQ6CEfgRXLkLaO44I7ggJhAMrLBA3OwQLef4BjY8XP6CA4KGtmjd&#10;2lROEYwROjCELAQUDhAYDD4kvCAQHlOZ0mK1VatClFGiIaEDgibBwQqdwhRE+9A4TAe1gg9sIltB&#10;AcIP9VFMb/hr8IRmgi3oFhB3jqFxv5vLlI7LALHjZpiSkBi+gkAoe2B7Pilrz88LhCJghsESdDxS&#10;2LF4d/WO8XLmnJwDJCQTNcEVwQyAQFwGJbJfE4zPCJoIHhBcqgg2T1rYDJD9e5oub0WF9nz3i376&#10;eEOwGEK3IYQzl20LeF48WDEYIikweEJ/hEDwOEL15IkNMbhopBGCAYKHhdMIBgRb2UDBHmEAgWST&#10;PwgXLYIFaeORMEO/FiVlzDUBwhOWBeq3xOhPAQCLeNEpm9B5IFhAv7EiStYceDwgGcMDggGDz5cT&#10;N00TA4QPoTGIWezl6JNMCjBAKrFYY1gmmQB1oQkNSWWGnaBGZMFDLk+Dgo8GyAwDPjVhAYsNAs2b&#10;09MWJkyWxLR4/8n552GggEEIhbQRNmvndoTN4vQQCHjEEIwRli4mB7Me+LuERYQz5jcIYL0eGqJw&#10;tYQmCA1hAMaCD5YIBMXsXv05MuTJ2J2fN//t9UmEHwheAydhC59i3jTH4SK2MIgI84SgAgTBG6YQ&#10;1CEotIvcU/C9s14ziZ4T2MfcKeCIjbcrZTTISPlzWx7wsJky+np3CKcIjnCCG7GyVwhsEQ5+/BDS&#10;/skbEy9mCNItsIYvwndEY+UEbDmEOqEJhuECgUBInCCZoFmzFroeRQRizCJiIIEgiAEjmoEono44&#10;APIEIEEbrCHKFH0mOBBGf8IhUBs6+M0t3crd+bdM0DFZsIpiYRF7Gwgcf+eJ73WmhQAMCQOCJoIB&#10;hCYSFwgV47x4XJ/iegTPTrQxOEHgjSHggX/QDqgg+PCE/YIPMeF3Z6RCBEFgHgyCN6whxCTfgtBG&#10;2TCGRb222XuV4jJDNgQQYwjHOEAggLizjQuCvxIrmDBHiCglGoA2YkcCCLoTCFwkbFuW4lfRBGjw&#10;iGAIVA4GCAQ34TCAXgP88XWHggsEZcIkIIESBLkJSZOj6Es75BEIgGCQHAcfARssEAwLjR8khWDw&#10;jyE7Gxo8PsP+CAPzB/K1/1/NFrov+nlCYIJBAMIBCdhBYIA8tmT+II5ghUSprCGWyZ/dArGtaptE&#10;vNXqp5A+Yw4BuTYrAt5yhKYoMEgLQDAOcFlt8WF9MIRBCYSCHuHjlum9rhDsIPWBV7E0BlPzgAft&#10;/pifp9LAwgZA+K2JQIRmbqEoKGgg8WJxb/xsSDBDoIPngOM8569B9Vu/NuOyDY6FQQnCB42EP84B&#10;Dc0XxwheEQYQGCDwQSTP/0LmmaxwRhBAsINJhAsWA+/j4vvWCDYDCCXghGXATEmfe4nz1rDhTFmG&#10;hwoxU2Egc9iBcn3t4lp/e9Vt/Vt9NPYkmIhoLg8EdznggTmCAa+IIJ9UOkOxoGCUEU5IHhC/36HI&#10;b/z6aiGA7MBoha0zQMFBB0sIJBApnCAQyzknjCF3EggrXzA5BDJDVymDvMYK8piQ4ZNj7rB/f8fv&#10;xbZat/eTCOYITll9hC8kJfpwXsRBRzSkEyiNgmURAHPw0tASLlGkSKDupAlJ2EKwi3JBCIDXqhcB&#10;fHj+S+EDMIj4QbCC5/Zok9DQnMuEX8IoJrCDCoAzAcIwTCKkMIO4RemEVIYQcKHKolQMEEK4RjBA&#10;bVhA88K6wfMcJwgvgmHiQmfHxck1MqZMAihChoToacj4QKBQLCCF+fLA1nvvpnj5oBlrJiQ14mWv&#10;pwjmCERsiLY+EJqOe+AzbM9Key3KSo5sIOEPgg2EAghPT9Eb6GycJ/CIoIRA8ITVvIib4/+GiGmt&#10;JAqiExPwDPkmGzRK/0IBhHij4QK84QBGEBvUcRAjiIEcSCNk8ECgUJgsIJg894t1KkwQ6CEBAsIb&#10;FvhDoId7PGyZLRs3+M4QT7CJMINTwgf4XNNuoTCJvBBBIIGwpJOIBEAFCT4gFVv+mbX3uQMQNAgj&#10;mCFUptEwh2Ju97ggN4INBAMIDhBthHA5rKvWbWtEqZveqtPIKlTQkJiYLPeJDwDLlxLdugh0EQxY&#10;IZCiqcvsfF82SCI4IbDQQq6K682A/4vY2LHgUfJ/HxokWP79OEaYQzFx95wQaEmFhP+TAYRFhA4I&#10;JBBniexLk8WePwohaHDLGxo8Cj/yY2PFiR/fpwg2EcbmMBd4IPAavk+xMIXhC8XCGmJWXJEvHhuG&#10;jhf+7N9+9k7e1AGOtTE90X0+/EqfMgg2Ecei4BdEwhGP18vMcwxAI+eNjxb/xIT+SL3bYItwheBI&#10;IJn8JnrFgPvJEHAgiXCBQQbCCbC5M2Xyxl4kwR3gsIGR/IggNmEE7KJbgITJD4OHyQmPGv7J7WSJ&#10;7PDYl52WwBQSJKwcIXBBsDtcmgc+LA8towYgVdBIuB34ZATFBHGEIzQle9BAzE4tPhIuEXbBEpaY&#10;QaagKKDlwN8+AnPFzeq88gcO2IgFYMfOEW3SmBGyloyAtqTASFEmEYYRUGEGDQoYVdQv1ACwQiCB&#10;hAFYIfvBqsH9M0XJhAjCAYXvQQXZWLPXsIzzYQiB5YD/Aw0SsT3MwQTCAwHCDRIywUSsitacI9mD&#10;QhYIrwhGDgg4vrZb4CA940uEfTBJDmCZjIRBgjTCEQHBjYFmIHz5fcUaipwjiCFZondhC6j5uL/A&#10;QmePFx4v4S2J/8WvtwgkEAwcEG/nge/iHv52EWwQqBYQbVktGgH8BfhPmkjgYRhBCsBBAU8DMfHU&#10;PE5hFo4A4kEcSCOKCKVTQRlBFAQQjCQcWCCJsAGiBChyIaIBeha4ypgfqr5YvvX9K6zAYI99BAIu&#10;EDwgD8lF3NkwjKEhIBCxIkaJVVDCFQRfHh8+WGNxZybQagYIiggGERRJy/epFjnxQyfphXCCYR3O&#10;BzwQAggaJXrDQRfiYuBxsv8v3prBC8IiwgGJAMaJtawKwgcTLaNiJjikNDhH1jpAPg1VxMmWEtkz&#10;9Gvb/chkKGhMXAxIuN0fJ0XenCQd/zBBtIlGWT1ghc4RQQQvjxC1Y8NH5rCHZMIdhD4vehOhIW0T&#10;NDJYoSHCQoUFIISHDJbhBoIVAmgMkWemWtFB1BO1LQCQoisIpwjAMIMFDhEGu1AYBA46QG6CHJgd&#10;upAe4NEkL7hH0wUh0Fwj6YKEPA8DgYIHHyYQBxyPMnGGxY+CiR8f8NlyRvdtgjnCD4kRbBCty4vr&#10;PhoRwj2YKEOCcI9mDhDm0U3KQIcWrBQ8AzYQGNAqxc3Rp/MERwLCFThCq/zIvHv48SCG4PCD3ghX&#10;sRrehI3iZKnl6edbssFdmwWAgOeCB5YGs8aci2wjCAEEL4QLcaoSH3Hid84kFRIKiQcIvwEEKIIH&#10;nGqPjzDxO0fBwCA4QLPEgaz52ROyiQcBjwCCA5s0CrFjVln4MoISSXBGUEUBBCMJBRwggQaRBBkA&#10;BJIKNBgh8EbQCoubOlqDSYMXJCypAIgd400gA8ym2CFbobCQMBnrfHFBzehk0aYKghoyTCYaJgtv&#10;kCKEz9hx0AGIP2NUUE0EBsEANZLDMOFCMGCrYInwiIIIJI4M6JAkNSFEmEY4RSGEHQEiANq87ABW&#10;qQNbAB7oJRRsI9wYQygAgYSKEfkIMEdWwhM7OSCGYlp63BAfxcmW0Lk9iR72y71MEDgOEAjYQWIs&#10;FFyzRUmGYEEW4PCEuCDV6JmwF4B/xLmNgQRjAjCE8IFvQmaBdjZPLmOR8IxhyCF8IA1gYQgHGizG&#10;JIZg4RdjwQyCCObYsLjVAYnaPg4BAcIFnizA8TPsVfIVUPBGUEUBBCFBwkHGCCBKCFy5csLFhY2X&#10;Pl615WEVYRAGEBLYSFWKgYIygigIIQjFFBviYDskUI4eGwhGEQdkixm5JULjYRFBC4uLAMH00eQl&#10;uEbQQ/AdfIEWFtny3v2zqQIQhEBBE2EPggX7W2dloG/grd2ZqdNUIwijCHYQCFhCJVolplOtDhTP&#10;II72BYDCBwGL2PGyHvEsiggROBwkk0gI+XPD2zZMSGvEzd0MED4R5V8louEHZl4D6VIIBHgJHg+I&#10;IfP4ISQP5hsTJfNV+yxfevvKOKCOKDBD3BCNIEgsEQyCFQgZp04IrlBEYQQW0EQOIoIVA3dUDUKi&#10;2PdFZAxoILfA7BAIWLjbktLhBsIm9BB+ggHo2SvYsamEIwjC2EE7BzHjegMNF8mTCMlhE6MIIjgu&#10;EZTCJoYQIthBGoAkAdYsMw4UGogQhbBFmEThBBhIIo4CNApCl8IwwikMIMDIkkCEOCEEXBwCiTCP&#10;sEEOGhVXBAcDgoIJH+sIBFjv0xBqdDYsJgokf+PDZckf3bYI4whOJGndghGbF9E3hYQgSKOQRLhC&#10;oFhCZn/dG3A149oIVhBcFBCYn5x5WSLG8uS/7Zqt2SJ3W3lOnwkHBAwig1kdoEmCRBIgLIIlamFx&#10;MSARfvHixF98hpEKDb1fmt9bdpxgjnCAQQXFUyQQDBBF/37JBCcIHhAYIPG6sEq/eL+9E/bNVuyR&#10;PdfeWCMMIi2AWf4INgtcP7hoAcKrCQEPE6AdbBRCE13jGEBgMBwgecvgebOrvbJF/CeyVGzXvkr0&#10;wjgghl/UTCHQou74QDjFmHwiiCKOggn9iYQCCAsggW/+BmyEgEKqwAsEPgcEJ7dakCHiQjY7BAXS&#10;3ZndkaM3/olr0wcDhC8ILCRo1lIqAUsIHhGIYROM0ByDaiX56CdoGDD6Rqrvz03vvtUYIyWETOCC&#10;atUy36QQQgjz6+b2bCEE48B+9AYIFaCBuBQkSCAbaPPqGCBYDAQQKPleDjx8ouV8I5rlBCsm5H0a&#10;1DwjeUEODGCmTABhE4RucENMUwRkOEiAAMwRkxABJIJBAxFPmphGKYRRMIKiixgguCggELOEEVYO&#10;cwvJBHmECxfzE3JBBngNXDUMxoJIRwHCOMEMDLhHbgg5sSTDRwPmTOXL8yeJeQw7ACkI0zBtbp9l&#10;qJE3fKMEXEER/RMIHGwgeB6Ye/HxYIBAY94CQQLFIHjl+OEWEETYaLBAbwQLCARqjZeKOEauBCCI&#10;A4kBwjaY8IIe4RrwAQRAJAEgChCtC4R9iRPuEwCu4T3sqBBGWEDggtlg/+j+gWNi+sLi5qxIDkh8&#10;WLbLX4cI2wQ8MZwjfBDTFRENoKBgY2EPeELwgWDwcJm2K+thLXg1whWCOTI1BDjEXXBAX9e70Wvx&#10;Kr+44QaCGXmBYQqJjE75Y/miBgwhUENMvHIIZy1k9CRvFygzFKUwkKcEKADPcJAG8ZwGmVJ44Q6C&#10;AwQQxeEFUw69k7vRiAUAfeQoiKY+EaxNwg2Jsa8Kb2oUKWm4IUV4h8IugiafzGiQQHCDJRL+LYQ1&#10;wimCF4BKCFWjbWPAYTmsIRBAoFmuYQb6AT51+ra3uvPrTXMwjaB4QfXDJGA4QC9uaEbFDZDoGCOc&#10;IPFbyexIIOo/Q8yYQ7GwhcBcEBaMDCLhCnBBDHEBFSGjIOEeQ8EEJ5RcCEEAghUeIYQGYzCfBNMg&#10;RUIAEEIthBIf4rsbAu+kRAkoaEQmkhYfFhI2PyvDf3yjBEswRD6LmiYLCExImwCewjIjw9gIX2WI&#10;m/0gMIdBBsuAI9yefVEENAwgmEKxIIlrXUNnJ5IQQbCI8BhDjAfX6o/EUDITJMwg8ECxsFBBFLwg&#10;EdG+nCNst8ITgLehoIBC2eb7Lj08IPhAcIJgMFTkywgkJAEIBlBSDBggAAABPGqVSRk3I4YMAHAo&#10;QqAOIgx4FF+QQERil2bkhKIIAAgGAADMFgAAAAAAAAAAAAAAAAAAAAAAAAAAAAAAAAAAAAAej32h&#10;utmDpEAhAAADAAAAAAAA0iZxwAWEIQAAAAAAAAAAAAAAAAAAAAAAAAAAAAAAAAAAAAAAAAAAAAAA&#10;AAAAAAFB3iAQJwCgABn91Tvt9b+eAAACAwAIEEE+BQ6Jgc0+TR67I5lZQ02aLdk7DKHWVYIAgAgE&#10;/lMKMwJVgm7MKcAJiwT4mD/m2EP4lBtll/KxvZRNMmbXaq3alkyOuOkmwAAAQAACAACDAIAIDkMJ&#10;IARYCRxgwJA5hCBAsIP2NQsDE8O3uwAAQACEZwSl8SbVOCSxC0wojQi9CSawnFgeEIrCQkQhAmAW&#10;DhTSUmgNwTRnQCTCfsEigTAmExMETgSEGM7/xASRBNGcaVZLRJhFEeEDsc0UYRcAECDZiVV8Zfv8&#10;+gKQZVPMiUGIhDLECkFiaElOYUfoSvhOFYQwIBmENT4LYSaYQlhFpYQqzqBXbU84+v6yRSvGSc/9&#10;rgQAoMAIYBWjNdvowUwYRpiINYRsQNCEOAJhCSUilnNedgT65WwYgjLlnVi0HIQCgBIGER4QWCKZ&#10;hIBhGSCTsgBAQqqqt7YRBQhhMQAgYIoMd53x35XMVRQx8WfpWZg76YylXgTMAzBpkdbvAAQAhD9L&#10;J+YlYYzoryk+tw5lqne3FkUmc3SMiowmbcQ6l1uAFAAg2P+nsIKsuA9UmcBsiWOreAv3qd/eEt1S&#10;j63FZIioE4umra1GGAQBAoEAiDGXXHMznBB41DpuejTWZnEneswkJEpWMSVWZKEM5GUJlQAQAg0G&#10;EKPnsxQhkC+Vm/NplLT9ynbEjUCabuvRz9v9MaLW4AcAGj1/FlgPx/Rifjj4ESBAECJTCYn4utAC&#10;exGE95LNTV1VFlAAAAFCAAAgABAMAAAAAAAAAAAAAAAAAAAAAAAGAAAAAAAAAAAAAAAAAAAAAB4Q&#10;RfTCJiAEHgTDQYAR6ZSBwIDAAAgdMAQDoICQIBgAAAAAAAAAwAAAAAAAAAAABgv8IiGEzogjIYwg&#10;mCGEWCBjhhJMYwghAkRDlGEOEINEEIGYqMENLVxhhGwgY8IIsGAF6MIWPEWB/DDCHDCADKIIYIEI&#10;QUMIGMwzjwv12RkHqLChMG31sMQZBoiiwqDw4bLH8KIJJDAiMMJDCGGKLiCLRGGQeGTtofgyIEOE&#10;jHEjYI0tcpi9hBCxkFDCCiw9BABQ2jQ2M3KMCIUfEMM4ijRlHxYSKoBhoWYo4TRI3bU1oCSxnR8W&#10;osOEm7qnwu9yqg9Slgdrp3pyR0PakjIzIwRgPUzpKhmRkRkb4ULjho8KlGiYsOJHbU58LBNo3NU6&#10;QEljXRIobRwnbIobfc5ZT+J9IIao6VJEQ4g2nJSMyMAwJoiUdDNDIjIKLPmCO4AQAAAAAAUSeMEY&#10;AAABQkzEDiAAAAeAAAAAAAAAAAAAAAAAPEIAGIAAAAADzMIPAMokgnz+ErKFAChCYCp4ES0FAlPC&#10;waAo18I2wgXCB0IxvjaFtAgUZEvie4RHQkvTzXwe+BEahJ0vCAZW891JadTxtVViif7lom3u8jBA&#10;qECoKBC6PQgsFgQCko8GhIb/Sv4xaW+CX000JW+eMvTDUaiwIBTUDDQW6mhpp/pcIkgRPGBBaEAR&#10;iREIaLjJ4nlHBKleAIFEcyzoktEjfmsL+EGgQlQFR1SOYjRQ95dvDLD0IYVMIDJhPGchlSMMAb0b&#10;TKhmwAgIGPQgRMxsCQmAwEAFqcgQQgAgAIACdgAEBgKk0kAAQEAsIYmECQiAwyAAAAAsVMsMBgQE&#10;BYQKYyEgABgICjzKgzRAYGBWnIEBAUSfQQgA9BQKAwAAAAAPAAEgnACHz/QiQZehf4IFuEy2EmGa&#10;zMG0YQkIJjxhFwQhSgjKMIoIIOthIzgJAzHgM4T/4TEmEYt94RfhCQxMJJ4RaYQAmwQHBR25TbTA&#10;v4KjZAs4S5wkWYRG9eGhmEWYQoMbCRuEXBhBMLEAgEiUQCICBKA6C/p4PB/50AGE+Sm/ERgEX+Ca&#10;eCGwSXgmqgklhKDCL8I0gguEFxNwP5gh8aCAQRDAsIFnxLe17WCN4aCHQR5BC8IgwWEBi5ef/ViV&#10;+CfWCXEa2SCIOFFsZTgi+CCynEGqlsElYIopbCDU4S4wiMMJFkEBhBcgYAQAYRNihhB4xiPEAgAA&#10;AAAkWlYOsERDqBggP4x3CB+rwMEK/OBAvnj5QMi/4S/wkFhBsJOYSLgjWCK4IVhF8EDgg8WE7VhB&#10;8fJhAcDCRomJa0yYRXhBs+EPwhMEAgMJg4sarcjAseNhMNhK7/rYSFrdTbpwhGEEbWOgYuSsIswi&#10;TdWEHTYDhLjCRgYRGGBGEFwAZAABhEuEGDFFojhQEMAAAAAUjGfLEHl4WE8oH8UX/5aJ/OsNIvz+&#10;ECgiiCOIIixoIBmwimLAJwjPuBe/FjxdtuVFRiXpzQsDhfRexpLxgrxH+ELgguAwewQW2EBt2SEv&#10;NyX7nZeFolYkb/3FWRPaJWCJYIDEwi+2EcRMIfArwQHNHxaQ6LSM8YsGQqKqyepAIk4JYQFYt1E0&#10;JLyxgONGjdjXjrmfluF/i7WoUbMXdKP+Yi/qnmitcJ5wo83CHYH1Ic9h9GYMtM2bWXGyNCeuqhgx&#10;3jCB4nSKajsl1dMKDXU2TcNmUv5YPEoyXECe4qgUW6wWqy54NgEa2LjmfBQ6CxIOo7li4+C9L3zm&#10;fEpmdQlKPecucyIk2JRGNxuZG3pWk9fZR1isEySDYWWK6UgGO4pByOtSYBlFcXOy2ofjABDAAGAA&#10;AAAAAAAAAAAAAAAAB4AAAAAAAAAAAAAAAAAAAAAAAAAAAAAB6DRqCQeBkfBMxBM7BBoJT4SxgiSC&#10;MMIuhYXKsIJwQiCBwQyCG3ggeEFix88zq93tBGUEbQkER4RPDwPBVblm48X8Idi+goKQKJhIKCIz&#10;CJ4hBhFIxDIbEEaioMAIpmiRmC4nOCT0ScIPDGPFDAjhE1QTCdOEV5flRHPC+HhJBCEZ70DHawQc&#10;QRZ4wQ2wq1aQQRBsEWKCF54XvY+OsvUSow10yHZBAIhRwtaPn42T8WuCDbBDlBAssXuzmeP82aEt&#10;gLEBjAihc9GiR4T2o8rcdeszf0RIyQT/2QUz2kiMSoUxYkWOjYOE9SBBiGBDkDIenhR+o1i3dTqR&#10;EOcRILhNpnqSOYIxyFTs96gUa6RZgjHAmfeq8np4q1DIiAAOJQtRsbwZEoABwuHMnT3ykjkAEaFc&#10;kWbo4d8O9Hb6hb7KBVRbCfa8ZfdOFaE1XI2C/aNG8TjjVvRZsPgAEAAAAAAAAAAAAAAAAAAAAAAA&#10;AB4AAAAAAAAAAAAAAAAAAAAAAAAAAAAAAAAG2AAAB8rXqQr8NVqmtKdbaTA3ZVa9aTEeZhjMAAAE&#10;MssY1DFkU7g2mgQAABbwAwAABiR/AglJG+YRMxLQQQPNYzEOgiLARTAEPijTIQuWeXRzgZGT6AGA&#10;XwBCTGmSXQ5i6OwJHRkRjIlhTOWR2BI0yGBHMkXzl47BEaMiQRoVlAoQyxfELx7Bx8oyAhcoXxLh&#10;7CAQgZeB8GHwmBJowkVIIuAAsIjIghkIQEsJCEII3CERAkND//+AQyoCGEOfhFWEkM14JAYRPBHe&#10;EYQuXNEghHblNZZwWnkUNFHAvwiPsJgcJNwRBBCrYSqhMBhDaMILABxw2aGdjKPiSZkbH+EGwiOC&#10;LYDhJbCHQQCcDAIIJcj2vMVdleYiXdec2kxokD94m2gjfCDzk14vbzFqrad2I+IhvrSXCo/Nm+Ek&#10;EDwiMIFlecqV9iGnchvZLoUdtckJKjNo3sgel158Tu8XE7FtV/WmXYnut9Fvom9EtEymK1nNxXEd&#10;Y7etuIROEq48U9XyGYhXiYzkkV/kmC09ryWLFeOkJ2UIXojY8+k2t89LYa/MQqjJs+W3m45kppsm&#10;KG5jr3ypEjwnRLLej5+SnTvAlSRvWSWm7UCnDQrDARbScfkorU4JsUfIYYGCDirPi6B8SlCYGqyM&#10;ExE/Lo3Dgyt8gEst0BaB+z1uTDPhhYLODO28kYPLb8f44sB7iz3mH4fKE6MxqaaHOoF8MhOZVnuJ&#10;+AAAwAAGAAAAAAAAAADwAAAAAAAAAPAIAAgYIALR8XJZb+t1oJpqgmkQpOsSFhAYpGxpaSDwat0l&#10;uy0w9lQEHkS/Em9c1FqtWEL6pakG5tbw1bFYINEzNjk6D5qmFN1NHa+EsdyUY6ztzg0AwBoDKdtY&#10;wrFclcjS5LLiVnYgWoiIHdL7TR8vShvsC/L7ibdiYFW3i3I4DoknJgxD570MoIBjJFZJBnCAwO/4&#10;eaKNg6I6RQe6OJbI7Di3lH3o0GeIg0QVjRtFCwoEkD1RMJEQQEMZQiHIfHiyS8ALI0ys0n4tLYDz&#10;nXQcOcB9cWSAHDpgt5nbfa3ShZDcYcdig8onOQ3/WE8RS3tHq6m+hQkMlKh4koCbZs6EL1pYcxbQ&#10;0XKBJBD1IpjkCQ00lNDMBXiEokgbDEnZ5BhQwDEIjfMAh4gDLTGrTnW36mFOBdM0DgDAciHH7weA&#10;gAAAAABgAeDAAAAAAHgADYABwjLAhwgj2PkQ7gJ/FAIcI3wIJQkXQiKBIeBC4EpaEKoCAKPROO3W&#10;5rXtpXHWR1m6LUJurWMIdkwhPon8te7cIN35CrkMLemt5hcmRtMe+PNGPt9pyCIMMy6aijM6uD0a&#10;RvwiSasbg2ihDwtJDH5f7nk//E05nMwgcBDEYp+wxjrytoX7bY0Q624kByFvpFQJ6nPCY8hBKVoG&#10;IkZwviTPuF+e1cYCrcwwwKqDXb0jHiT5lWQMYTN/BErh98E8ySIrkVKwh3aLKuyD5UUg+QU2UcnW&#10;TIjbkpCwJNWRdpPAVg5KyXwXYjdOqBGTq4zgpGi9Oibgww2FLsrYELHDHWBMphhhTNTMWPAFIYyY&#10;7BBK7KB7TYSFWtpxXLxLWPoIYGWeGQbm+obHgPpiOmOjEDCGXmyVNtJ5swSBTw98iKsiV+PnSJyO&#10;paJaeJe3Il5LtCcxSwArlkxCSiaf1+EAMAAgAAAAQAA8AAAGAAACAA8AAwAADIDwEAAAHsEQphLW&#10;IISU5QJP00mNBHCXc9GPIeJPybik0EVYQ2CBQRHhFuDgg84SCgZbf5qQeXo1VqrmKOTCTkEAgVQR&#10;jCntY2qm+K/kKKWeVdAIAf0IRAgDg1q1Ors2lhw2CRpK537LYaUwd5wgFTHtEnchfU+ykIlTsewe&#10;0nmrLU5kqUp6Sl6JlNKKUiwdElNg47fDkQ4k49kArfco+iZBItBP5KTmpMThMNKAj60AGLrwiahL&#10;BDgn0kprdTdlxq4vJVb1FF9o9/DuYs8jpiSk8To7iNVpaSm/kWduhOoJLfhJstlaWbLi3pTY4moS&#10;2tAV5Ft5MIbUpoSG2M8iINAyjP1nSNUDJaATl4X2SsrpHyFHm8Lg+GPMbg9MEYkjIEIqyrZ4yNZE&#10;mzWO0ejwQAIAAAAEAAAAAAAAAAAB4AAAAAAAAAMAAaACAAAYAAgAAnwAAAAAAAtgIIHBCngMITlh&#10;okDyxZkYip5URyTo2yCap6xeOH6JgoblgOhIHgsEfqHpZ4zrC+WAjZAdiRQ4d0TZn7vFyZTcFhwm&#10;RRRSG0rtIuoKUiV2GgZoiqJEvguoaRc5sAxhi2e8xsh2KLLS+Tpd2nCzi6UWOg8R6So39XgtZ930&#10;5JkoeFZXPSEZ7BRVcNdib2IMHjztprF3b4H2N9xqTFccOMZ99ZGvRkkEUUbeaZkI4mPDjeQO/nUE&#10;smbZvqEQyOPQ3hoa8a7Bhett+1h6Vspvq3IA57s/zGIEfCULPAgHcBYJFoE3hTOK8IISDbrKfG4t&#10;eBcLfT2GjWazFuaosC0+ZRtKeHE/Vi2sRbI4PrB5d2lxxWgoEb8hOiaHU2W8murUmmC9RWElGCfG&#10;Wlj/4lEhyelmywsSSS7u2CRxeaSszXYEZn3IXEMxzqlqkcLjBmKgmRFdy3CgxJiM2J02phvPAABA&#10;AAAAwAAAAAAAAAAAPAAAAAAAAAAAAAIO6N2XXa/ZsZLMqFs+61mVs8tp6gf6WRuvaWUAAAAy/NZV&#10;pqJ309mghlHI2VV0PAAgAtg5ekNfHuT8Pcwc5kYMjHHPyAukdDAAIyHCQpAAAAPAAAAA8AAeCBm8&#10;oJ7NChGqEynJsJEKGcZSSDoZBFgZaYkAFAWgwbTXz8CAaFDwMMCDoYQZQf0AAAABQ0PYJOMVzjEL&#10;ly8EAIIGgCAivUpupt7gSyyRCu4hEKWV7s/9DqL0eGUWh0WKX0hsTazzHeAwIUE/cXVwisYwjiHG&#10;iGEi1oyx6GIM5hDIqD9gCUrgLwQgcPi1HUyNdFSzQPOOEk8bHdPcaIUhe9vIKCSieDHxYUSzx0SD&#10;w4ZSZKSuUpeLRvQkrGjzAhMCa3rICxZiwklSG6JXYNE1/jwkUOlfCCDRCCOIpxDITS5aLxyFIb1F&#10;yTvxME8gqlIXkMiGetPQ7VrFzCRcUKOQzDL38ItEYXEMMhixQuJG0c/C44RBiCMLD46CXxNEjfil&#10;huPhASosONza7Yk7KjzH/MHkWInsfCKxmGAEKLiwjjFGjIJFmqXL4RoZ0BeEZmIgJZ48JkEjb6sQ&#10;gNiIGwcUMovBcep0Syy7CBQawgUGPMbNM5Yq4RoMQBBEdG0QwxaI4xYIok9bEgiyStKKOiTusuwg&#10;MEKUj1W0RD8WGSFTQeYPYYPfKljbyJOrhFYzi4xxCihHGLRkFC/VjWPhGYxAfhGYxAcobPEjxMSO&#10;vqxYKxIEuXr4KiRlF4LDJTonthAoNYQKDHmK+MUYsZHhGYxAdHjiaIYYo0RhnEi44S7EgZoskrTo&#10;sbEjZGXYQKDEla2iKfiw/BJtsogqgBCIRCIzjEJNVEYcECgIQQAiVJFNkXLptxHI+kiMWf5iDJji&#10;LSfTWrCUlLNG00zeChqCrAgdLSkbaPCunhA6LQd1CBUtj82KFcnBXUIHWhALUlFdymj2OM6EWOEj&#10;ABDRQyfqEvo1cphE+mTBhAh+ixMaBLXYuoH1yczYH1vs2+oDx9Os46c3jPTUZdCpnNHiB06W2i+g&#10;ctJGFdpNoDlpbGa6tpoDkp3Stn7aK48NIXJQeuaZeahu0F2lJROmtIz/NxrHgtGNjEEKJEQenrMj&#10;psmAKBvNe7y7EaxjPC+swIrUCAzTusWz/XgoLALo0E8ZBQ2UBj8dAzcVsShtAIGzEyTC2pSJpCzb&#10;dAhioYwSZ3CT1wUHgQCiXX3Q+wSJ9eEFgQShBYYibIJGcUK24sGgGkpqesJNFoHEgtATQWjOeEu2&#10;PGgRe61gKtj0py5IEMhXQgraglcr0pm20B/PcsALspOptAdkdj6A8QhE/AsLp8ohJ/PC2qbilkc8&#10;PTRj+Q+/hIWtj1bri+hKRTW0BPyCAfn9kuXYPtEzIaGwd2EjNHdiJ4QGhBxiGsUtGDtQvqUaHDoU&#10;GeuejDxKFEAKA4z2s/+EDgQYhSagfwgkKD3EgosFB4bxYSMN/kJ4QKhBhilZsiRLf0g7yNxaIP1A&#10;YUJKE5i634IPQgQjxU2SxLhLC0wpAmhlkmqJiEiSXOYOd5UDgUEBCCACFikiFW4V/WPEA9EZTAAD&#10;FVNDJh4QXCAZ+1gqgdSAqBQCYHJ4NMgocuLnDlAJUCFCcxrmf+CH4QmHHAISxsgV1h8QLIDkMZok&#10;GO4oGThEmEHxABRXN4EOHM0LgcwKA7cP5OYuczdcDwMedNQeoNKt/BOqCFC5o1gC6HCUMQFUmxoe&#10;EBwhAYmZCVBRACk/yhu6VweyA58YO3uoAHB5zFzmPuCD4QMIUtifCcsLiBbPQxnZhIZ1cngnhBsI&#10;EGKT1/kDvyFB03FxA+fTjPXbsEHwgQR2J8JIKBhs4UU9ipgKyoILsJplGcYtYa4lQLAoICECUHyN&#10;uEse4HcnV8pijRisRAuEBwQZlAI3/g3e5dAcTMHgrOM9pbBEGEJCAFd6xsgUwDFCwZg4Rg8mxQEh&#10;qYRKmEGIIi6KPGrYIZj4DPCZj8cO9mYgigiBExBFBECJg+ppMHqaTBzZ8grE7elsERyJJCORJIK1&#10;wRn6FYX/V/nqYJmICljQgKWJeHZDGepnA4xBFCQEniQgMxiAV9fvRDJEihPoRpJogbZyBNSdEwKY&#10;gKWICkYyoM7XOkdiDZjGhi4bZBThCMICGIujV0vUFAHL8NUEjZCnGzB503qUFGAgBxndX+wQfCCB&#10;C5YuQKUAmFxAuGycJDNyp8JcINhAgxTJyfDbssm4ucP/qAnMXUz9zBB8ICEf9Yvwk2FzhRaU2rYf&#10;mgE1Je7pfOMBuGKEK2AQMIGYdl324TusSOBnueojKMIZOiBcDhAQzIwX3w3KMNc3gxC3Jxnrq5wh&#10;MOEEQa1kCM2xQgBKB0MwcIwQmDnOo99OBwh+JFgPR1xSwEq4RIjCDoRAcIryFJA4RXkISpxIgEiC&#10;hEkwg6EQBIgoRJMIOhEcvai1Ap59CjOkkxncTBTTywU09fXHycTEWivaYEzRrGCSkKMElIYiBQEz&#10;QoKBmaFFmgzEEUMHOGEVpCKwSbRMm1ld0b1xAgCMWgICDzGgICAJjQEGI5ZYkljagTToEE06gTz0&#10;CMGlQvAVGmaNyjibxAhoy0GBDTLBAhplgg2/YSDCMZdD3W4mEBDCEJMgZ7l3IH9+HW43gz1WSM5i&#10;6t+wQfCCBC77E+FMLiBfehz9hIMtoLoFwgGEFDFCs8+T/IGn2qc/wxVBQE96cZ3OYurhAo4QQdAd&#10;fyEWrc9BDIwdQyydmkqzziCYxEAa6YuSMFgUCCHUHJiYORe3kIyA7lEYJgSYEtsHKU4LPhAkgHig&#10;tybiXuEssNbRsFaKZNHyUSIwWCIKjY8A/bYsth6EUyfaHzuNWWUdj6xCY0VwtAXPiB5QAe5ietfs&#10;qNAvYWt8X53zTmLnN6CBEEwhMAByQQnCCTDOL/plAyDZKgQ0yQSxD8nGCDxiAzC7nsKJfFhwlDNE&#10;ASIwiSMIQEUF8ndN0nFwiLCD+xafmVjSIYQmMIEMSCLoJWONtGjba++/M0KG1P8z0X1UyR3rnZMZ&#10;pgbnua3O8Bom6mTERlGkhbK222s5ja2wx5AJFpwUkEBkaJOW4QOLBEsQWDINFL2FgMEUDjEFCOPj&#10;KPQkHosh6LgXyjiJs1HFN7WM0RgZzEeWxueByTvUHbUDiExxW02wGEnG2BNBOECwg4YrusRRO/dS&#10;AvagUwEW8U9o/CcBTwtghuxskNjS4ojrqAP8gco691SkNaxE6N5aBLi4gfAWqETmSZ/SnRkvYUca&#10;LjxJNADmNrO9wghBB4BXCAwQPoRcWjYpAp+RIJ/dk6nEIWDOeEZfdfFh42Egyx74VOEAMILCIFmn&#10;nwTgsIFn5ceiaJqbtYQfCARXnHBBnfb/IHUSff0a6R8dlk58UPiWpzZ/j2oSjOMhKFk9ZzG25wgM&#10;EHCO4QOCGR5a0BwZBFciR4/0WbAIIpUK8SP09kQD6KEvooS8QnbyTMdFblueGCnPD0Jbkgbk31e3&#10;gVX0rZfZWMjZfU1mJKx7yZyhEb3LF8jjJQNmowWBQ4QLqg7lkLN44HfyHaIwjPbAkpSXZ9E2jlwi&#10;DoIPiQDos9GHtBm23Ob/tknbcxcILsEUZr/gcux3tMfyoI2pli44TZuBGLBsYL4jjbKUI4HceEyO&#10;20LPp1NRMaJ9gp4gQ6Gy5hKJjPe2eMoIxxifbaoj9+lspB+kXh0JenPMAnGcNmiDjW5UQQ2PUXEU&#10;yRpYvMiEMIIKM9SkfpRO2qZZbY2NKamIPyxTI08wNZPkmvqFGk6hqUYWldYni09tAsNots5XWtPk&#10;TP0DyB9G9vzBVMZEumCL84gBPQipmIUnlv4IBfbZHER5TCmgC+kgOyLKC1QWCBnGHeCMlpK3ohWU&#10;EJleyN4yzjEmJnq9tplbrQwRPlggWZ4BZKuXirrBBvQQ3CA5un0qPd/aDPIKgtIKEwbWtGvFqNNW&#10;CSYFAY8Oo0ZJNBqsZNGh5Ex3Yc3cU3cQ7Rt3DBEkSkWJqZJ7MqIlps7MtJgsC2Nx/Ru6BY+w2TV3&#10;iYqZrBOzFNTNpFEpiWqwsE5WPmJiiQzudaZmtb27P+8Zc6OrBAf4QSCBdiXR0Wo3pYePjYQDPFjU&#10;bG28jBDcXCBQOedbEPRsFEmux1puAWz+WmliNLuaSBYu+oTuBFbK3zkq8bF3ORY9tK24sSf5NmUP&#10;Ww3ssSR5RJoAz3qEbe24yPGcIQi/NWmwQKCE4uOe0RKOE0K4GCDZNi68E5KoY/89bpoAPtRNOU9c&#10;eGmjGmykwIjbwvvskm+j651jgTeQ8D1BAb8YURmEH3EIIvaE8llzrPBY1VrMm4pgeSLlsQuwZPRO&#10;kKQVAG2y0Sxn7xBAiD8A2kh036tRYqxGXwzN4y97CR2arlOrWwHNBE0ECxTFn4oXLydfwQMghEYQ&#10;EqMQmIgq7NExYVBcSJgoWgxYsaPDzGiTVE6sAgUeLDEVksa62GqkmgFjW03+6ltEfhR25qF0mkmU&#10;VEpqyUgEZOpTqket2BRvnpsnKBWNCvKn+SuIWQmJxTNWktEklN4lK0pCUSMJICSa1pJ38ZxjDcMO&#10;cqBYaAhASdYbcD73Wj3tuaxt6+2CdCoHTJMa4Hgj1qxzijShlsPe5SIQsgOgdqAgePZbDOLEMpCq&#10;MCggaYHjKzeM9k97J72IZYsQHFa8vgO/p7LabMXKFngPfgVZ7LPbvYuYLKABz9A/odHsn77FzBYD&#10;t9+AeMvYMsexswWP0AA7TM3IgQqQE9k8LYbFzBYgO03IgSL7o9k99GxswWeANyIHJl09ls2VjZgt&#10;18A5AD6eM5g2FjZwtv9fAe5UDuSPZYjbGNmCxdfAGTkQOTuz2WzZ7HzBbr4BygdyAIQ0acQh1AFc&#10;P/8CCGXzJS0EclADg05n+Z3OcIGLQhigQWiQHS0jUu+vD0I+2aEgQHTrOYR6qoggnegK3NdQDIDr&#10;MEQwrjBzjAKuEQ4QOB+yQQS5ulOz0cIP2Dggdx6slYCa3SWpq1pK3PVybSZP+QErreuoLBBYIVAs&#10;IDGwgyJ0kVCas02tTFC1x7DwDS0BdPItrXEwMEawse+XEX9wfqqlAGiCPgERGEBcIb7J0TCGwsW+&#10;BpTyObL43P0a4RDBAsIDGi4QzNliYvbNX8T5fNVMb/6RGeroiQdoI2QoSxQhjTjdEXWzBnOE4pgj&#10;3HxZmAQvYuWdiPlawjuGh+F6BwBlaKQQ/TmVPwRfkRQli4RtGxM0AqEIlH/w4QzCHl8CGQx+R9MY&#10;nmhAmhAcUFCMI7cZBA0DduCLRrEiMkQxSRPwRVGkyYW+Mo+gjJEIUwMWhADUhACMI7rfIIF8IXvp&#10;vWPP799ZNficJksXqNVLsCxYqWajUD0ko4nkweklNVVjgIAkAmrA5TLYxBJIgOEMy0RmAGDxoCax&#10;LIoiCGAGZ/hCsitF5F9YhVikkEOenT08jRBDADOIIZxDM4/EJLzJPIkVK6Bwg/EAk7ySOBpg/yUE&#10;iO6B6aQ1YFKdyjFAYqxvExtNk/GIiNmSQHCG3xCN8IV89jDTfKoQ9tLTSBwWCUBVrMe48GXJvXoR&#10;hDJZEUdEuaJAKREmTUN8hYfoU9Ik6EYQ2WRGYIPsA0iOiRhDZaIv+ZkZGD0mgcSjocSzXUBwmgOb&#10;Lafz/wOENlER2AY9sA5nplylghP89HJEjzjYQTJCubxWnwK4Q1CyhgjCDRgB6TCwv8aKRUfg3oRh&#10;B5jSUI6JcQyaYs/II6TD5F/nVmD00g1tAqaoHvqG2jBHXyeNk9/WFrGyRM1ksq5SA/whWS/pil5W&#10;vRAZDRGGWY0YgOENlIRgcIbKQjeIFIeIwzTHjEECwcRhm0cYg2ByQQKGc3eapOEDhkwIEN+qMBf1&#10;VUFWUYvWprqExKMBoPTQmJRiYlWoEe5dwRIDM29nCGDuEnR1SC2/SyW31trWX1gYIRlM2Zsj7izB&#10;wGEA6oBNqZ04A4QyUhFGEK0gisuUNCIDoGGALZhIh9ACM4QoyRFcIUZYi9K/rpoCgJnU4lKbZYwu&#10;5tANHXVkOt4FUC6BDLWA2x2YDNctmAqHjr8DBDCPGuEIWcVuDTWe7nLuEKdolSXaQIOELW4RUQsd&#10;QAdUDBDSPGuEDwgTzDdEsENI8c4QEwgkYzpMLHgMeuiFNfC6KFhyAS56wkfekZKDu15ZQpY7zVww&#10;DIlbptilum2kgIEuAwxUjMy72zMIZc06P1ILevrLbfXc6CGefAwQLEz1G1kTeXpcE8IBaAqxO5nk&#10;uEHx9sclRYmxmwmQicG+jCI1khbrFiNoBxcfcpz4HZbJfAnPjWrD0r+rXlQQGa/yTLBubTo7QHNU&#10;etk9+rDboOENXxCBTCGrYhFEYGPFy2M+l06gP7dpbdpNgYIPC9JslFOcjR8Jb6gEIHmprs1xGQGC&#10;GLcqRYguIRo+wQfAbpMlHOIRo/3pERoCYDIDKIdqJTIDorICnRWyOnRW2YfH5q0zxERhDrJiMDhD&#10;VJiM2KgBwhqlRFYjwhC/CE7Ni4OtgdROqA2KgY2dWaJtoLYqBhM7upHOoDhB3GiRbem5uK1GEH0S&#10;eknnc+1eqicWsPe97dXdzqAZ8BmobGTomJ0a1QY4zHnQb/gfYQn/WiXsyk1YINkhq+09s2CMmiDM&#10;phDCI0Wbdafo9VQAaITDC4ghmGHDJogzMEGiwiibq7zQgZNEGZyY0zlzUdjNIA0gOSHiqLlM2zKD&#10;yPy6V3qmuUJoDQegXOsQqrtkBQb8kFxMAQQRBFawgQhKAQjmNdHfhHnyCCoFlADetsT/LgEEFwh0&#10;Pi/hLbP93tPJNeYCiWU45DGeHsjM6Bgj4vGEDQHBHxeYQLzBwhuEMwgOAjYQWNixZvaYclsIRyMI&#10;TMDBAA4I9ujCBX74Nq6TptdTh/4zggGP/8B1lvzwiEwh8wC+feUvHl8997JuX3/b636VzhVNdaud&#10;ubuFVOr7gKhQ7RToWwRJ3yLGbhCIIGGPjRAnBDIINAMmbL2X/ffe6gJyAg9jRAYDgoSetvpknWnC&#10;M5gUJCb0aPE121xL0kIISeCxssaGj3bWgP4w+kJXMFdFCeJQJfnYhZQNckmOc5VGI6y3XBHdBgiz&#10;QbYRzDZXDHYs0NsnDCDhDIvvdEItcp8dRvQmhPCaDdjo2DiQPCDey+JIHooocEGghl/58/3oyeZV&#10;z3OJpCnOgGgmhwvEwtuVEBxG8ir7hCYIsqHSNSSZE8w8ITBFViJRak/NipJ+HBHcA9nbiNkSwcI9&#10;I0QLBHOA9gi2GbPsThHxGiB9R21LKtIpjeJDWxBGmNHPTPu/Pkc24/Lw4IkwhuSMQi3SIHCPSLIF&#10;BhcHsOVP6ldeEeETAfABQKDfciQP6xAVUAKuzQbsARMhu2DjY1s2FCbppAth1BEuWAH9BRUIb6Qu&#10;W4bmU9YkPNcNthwRBBEmeNjQjXkOC2HBG0ECGIBuJjO5f4eSwbweEExY0NG3eFQOSwaUu42ugmrq&#10;Fsi1k4Qy4LC3BD4IQEC4LCEBhAiPJIHAQRKHyTQkNSq9LkPE25hDcFugGEprzvNLQwMHCGEClvk2&#10;BAHxTLsyAc6iscfeQa4ITNjLzX2LFC2CEYQkICgEQcI2wAQpJH72zNCQo2mE+8aXhwQKsDHxM0du&#10;hCqAK7oEOgs6pJESf4I8gQZeETYRSYQVDgjyBhl4RNhFIYQTkoHBD4IMEPyUDggcEOjOm1LYtMEe&#10;QQE++HhFOETYGa5mR0GCPIIBkQkPCN8DHhL4L31NmcclgcDgiOMPXTcQLI9liBmE3A1AMHs4kInl&#10;T1DvkBlDuWrvVDV3RrKAgmru1DVw5BTMaBYIk+LyLRfMZGXPrGK0bxl40fJtGwbBPCCQDJxSNyhQ&#10;aCc/IiCCQMCxrRM4pSTDwhZCaomN4QtxPMiQFB1BvxyeHdA8A6BpS7s9+4iSS+NmCETizoOWDmSe&#10;tB7upAYBgYnX0Hixw/xo7c8BBB4Qn8Ziak6gGpUGLeYIBiZHllMJ5fuJGIm1w36KfWDCxr+/4NiH&#10;CRK3UIAcXflUJFoZEFAuoKgK6wQhPKUiAjC2MjPAtTtQG1Ab5LLZTN6GAaDE/P4v5XTIbwge2hIT&#10;b+uknDYJx8QImwVhMUInCGoI3CGoIxMlfwValIFAhwa2bOMiEY8xhbjXnLm/tryweTEDLggcQNtg&#10;4GCBBwv2L99CeoY6iYxRdIWSaSAwkJwRCgAwQS9TnZT1JsUMogyiDAx4QXJ6CL5z5tgg6TfFFbgg&#10;VSYQjWAqgjjwIbRJGEKSFl+sEK6CKageJdY24mYm2NkMIVgKGIIDolEvLcVWETtbBCkwwOEV4Q62&#10;U2VtrD+i6XIVOJJRHP3SgRQTLZyntIq04DexlHjKPGGCGGpfCCQQDFzZIkaeydXLBEcW0zhEBOAw&#10;QQ2AYQCFthC/ZYBVqfpBAcIwUCwgGDUCjxHkD2CiEJpoLRpzJhavbCKCdSCFqGBmCEQRIiaSYLxS&#10;Zb4nCJq9BCfVecB3NGCwESFIIBpaMfzTptCYGyIVKgTCNoIGtJoJ4eHPyecDaeHZ3Q55B2sJAbW4&#10;nA2mYy94y94wEYwITBEjQh+YADhAIIkgUAggGBrJiZclr8sEAL6BibIvxuxsctghu+U0n6YRQlBC&#10;h2MDBASA6NQgNVCweVb6wvSLdFYGCJMIO4FdHaWYTFwET8EAeWTGzTpcINRA1jPDYRxBBd3R2JvK&#10;LUhOLLw3Lpx6eskjNE12Zzgnxb04BbGRCGXvGGIMDQggwRF2EOzyZ8AyrNVesEQ9hEKcuBSmLSCB&#10;YRRhBITBwQKY0LF9/IYQSAkB0IEe0sHL7zjCIMWCB4kA6Gz57ZK2FQR9KnCCtEoLYRTbCHsxsn0O&#10;EVbBCpl7jjQYQr8EBhYsTHxMmSo1vW+S5E1UUssJj1BG2eN5IhLEx8flP+RJXT0vZc7t2AKDd+3B&#10;pGCSopjL3jL3jAxjABQNmDMRosEEyRyNlIy5GyAYQPNmyTfJHZ0bBAOwZNiK4QOQAhlwEaPuI/VE&#10;WmyVQqElBBaoGW6NyZLWjPffUhOEDRAPjKeEJyGm9C1KIEcqOPO5eenoSzJs+OHOzdSb0lW4G8xl&#10;7xl7xhEGCagHQtoqrynmQLLgsTcsXq1pVYIBMIAQjMEAmDIRsHaF9+cl618jAZY/Rl+2RyG3ggk4&#10;LbI2LJhCFgGShcIFIAQyuECkAIZWpRAakkAo86Ob+U86cCdZLyqfTZVtd3sCt5Tbsm9utzGXvGXv&#10;GAoMEwQasd6JPZawsLaxDMxY19YXCC5+zXtsWdAYIDoLIi4QGYfdWSUOwZssSY67cjpAVeTNhdAe&#10;EMyJIiFwgcgBDK4QSQAhlZlEBmUQMNY+5/wpNKQb/TZVuXsUHSrdbmMseMheMBGZeyNBBskWPtTl&#10;csCLltbPqv5sCCDfxHcaRNwpgEwBEYw4QJEA+Mv7WRk1qXoa1JQZI3fh3Py+Krj/1pubqexJrkxI&#10;hGVE5s3vYBv56VjiXacVWgFOtmXHu0lrHNUXKi1bGXvGXvGCRh6QQO5gN5SbiWsNDXsQ7KZt19YX&#10;CA4DGyxN4vmrFgW4MWHDhBthmj1ZG4QWYd6frokUqgCk2D1qn5uxbE290zZvtUpueH7LDuR6zuuJ&#10;YlQTz5AyI8HflIqbZMyGnhNuuxmRrpw+JdjL3jInjARjGFeBdCxJiW9ylkXCCZc+Sl6KTsFvMiJz&#10;wKJDX3JEyG1KOEDRALGW1u7ym1a9RVSTApANBaQsFsm9GFlfUS5JZGlhCLGOKApyLlH9CZQNr8eU&#10;SnW4zBM9O3B3sZe8Ze9gVMq+B1g5QRtjziS770oV/hBrrPxeRtYhY0zopwgMgCMrUlACZsrp6DdR&#10;N+Dc+5JtPKo3cda3GTGXvGXvGAMGFSLBBMsaMVjTVKogeTA5ti5NqWOwN4MeGExMBkgPq29vDTqq&#10;f6utO6nA+hPRMjv7plmwQRQA2RDBpn0QyaW7ocIE4ApM1h6019z6pegN6tcpTLxtWVFsZLRJdh+5&#10;eCbM3tT08SVbgTx7cZjeXCBoAoFYIWcwUZnw8Iqwh4ZslAkwhQoSOE/zo1nJNLlSSVlFBEMEGQFB&#10;GCQnARghYIHhGgSFDQ0UKoAGHIgDSXIMbTkDKkc4rtires7ZKJ1v93EzCoXOslEydke1l0OXCLII&#10;ikxWniTuAUyXEH+LBGK+3ANyMjUXIGZKANZ5BDRI3Zs64qxcpt2TLSdWCIEyamw8udyT4lnEsZGG&#10;OQZQLL9II9DCDYQ/CKQwFvhsEWwQC988Y0kELhAIIJFXS0wBwigDrYJDSnxdznCna0AozT5xDGWI&#10;6axSxRi7DYIVhC4B6J5oDFwWNUSLTBwgkC30XISYMI6gEfVRxBIIC4sU3LkHq1pgYQzCBeiRq1Sh&#10;QYkMZ6qJwgEJBAYtsQy2JmT1ghcyzGJUZl4foagwRNbGy59rTrYIuJHn1+YnhGq6suRqw4meqnRf&#10;IASjckjUm0c6COmQmiWMFr2JhGRhCZFeQYIzghMUjZ7azJDhGRhCoijQw8WCFvCA4QDLUNZGnheY&#10;IIxggqsh2GCFwQWLAI7irdpA4RkYQuIszKlE0gYRkYQqRUI0MoeNLGkhNKgwBgMSCGrCB4QEzYIX&#10;knS+l9urjBLv7KudNmkzE7W7XCEm2cXREkkrobAwsESxMITki5KLW4R1DBCE16XvwYRzDBCiQQQr&#10;P+CB4QiovbN7vUFBGuBxhWagghuENgDz7WXk9DcI5hgjwQTCCQsEU4QSHMfSzkSHCOYYI4QL72TN&#10;F35G2mGgoILi6QQHQg0GPMZmkX8NtyLwrhwdCW08HQhJMEHJd3LYiQmEeXLE6PpG2ZK+KhwghhAN&#10;JwaHxPuIPyCE7Jv2GpEQPEEHz1c2hqQDZttsMDP5rQVumrseXJk68bSLtUlfSxV1gUnFximJxcsf&#10;YfqW2Ny1gUO42sdthy2ivNa0/lg9WUuI+iW6s6FAKAWk08lLdmdpruSQYzGCH0J1n6UuSBy/rbIm&#10;gW7yiPhFhJl9EhD70KgHGvhOAKLbEl0pFQJZuatSoX8j4SzRSNiozaTJrp8tGo9VPiUGxdZ00g7k&#10;ZmUlVp0dUVm7u3VkvwzDSYDACgpDqJ1aL0xOiG7ueGAmb7gkZA3SJAiGZF5AiGVF8T0Q7W+SJhez&#10;TbY9iwOBIVIEQzIugEQzIu4FFOBRWnBu36NG7ZXJI4OZaN755syVGTAGxTytZ2f3TagwEUfSNG9K&#10;9yGgQBdnaKMEBFH4CKP43ycTTG49yrNMUZ4TbK/FXOqcSEs7lqep3W8nEjEdZQXoBbhoBQ5zt0yG&#10;hMJlmTZKC8fxOwfsKA236WhOW15oDL8N33ZR3fystI8sAu15wClACQ2cwVWUbhFRhEMZ/lRuEX4Q&#10;unfI9UmSn0rWBhEsLBCZwg2siaJDqEna/OJFeKslXZiuCBvAuB40KOMn/dbrtrjN5xVgjMFkiQQY&#10;gh8EYtQYIBBCcIb0eEhv+zWqeeiUkkDFMeQgQ4RkEECgeEEhq+WpaHCMoIGCfEkWOPIWMp1Z3KJu&#10;QRXZBD4ggMdwQlQ+wQSEh9RewRXxBDcNQgVJQM19YwnU4RnBA90nE1DmohNFnhqecqf4lNyrkxuh&#10;PSNG6k+DjCCUoZU1NFvJxEYrY+Mc+hQMEbY0IBfKe5JhomJgjgyTHvOQ5sBfFjshSLhhFeEKhPEJ&#10;pIqVGQmZzSiKnQQRzl9j7ZUbqE4IapBB0QJhcCAOASAYchtYQ1wjqARorWMlpCWnmbhXcDNeN2LF&#10;i2z37+9KIgh1QIQoCyDb4nhLTO72MDTGVYZktbhlWbCSIno97BHiMINhFRhD4x4I7NjCDYRUYQ+M&#10;fxaNgikghUQD5aNgigghUQCCPPewgsnak2HCK8If/AXme1DCEcC6HgDjQ3nEOc+SCEbBA8fND4m5&#10;Pv59bLtxzrDBFMEL2ArmyaCqIIdgQdqAfBFvGmJCRLRrTZckP0atEiysnDOqd03hTv7KZQU77OGZ&#10;QzmUM5me1jbIxg/YQy9F04gYQSGsenjEyLoYXAUR95SGCDYElqci2JGk/sShlG1JBNPoTgSkPEY+&#10;UqNghrnM0HzgSkPEaIoziRlaIPIP+2JDnkjZa78EtNUwJaaKkmYwiMkT7BgsIQY8WwhBjxSgQQch&#10;oq9GPo0NNeRcROEIwGyhLB/SFw1Lac/qdT5lIT5lITgLIZEU4CyGRF/xvJe/e/aQNZ1rjMm5mM1g&#10;S1mYgxjCJhYeYQsvF03CAzg5MttBwhZFi8EIMaNghBjRpbtEqHCFxXEQkJwJkPhvB9RVEy1ORLgD&#10;5lQwQjGbTHAcAZDRFsyPhYSapeybzftycHA1LeTTacV7lHDNYZl5lglrDMkzlsa2awDMIGYQCP8T&#10;G4QQwgEf8VGlBB9LPSQ7vhVbUUwgswgE8YeghcimuhpMUOEFwgG5JQ4dnmVD7SEw189x7Y2qiA4M&#10;4VeCAwNRZP4usQ5/xt9DzXMrHWppTZVSmUci2V0YnUNV9EO8AaspLrd/QTdQIGt8A13+KcZkcM1k&#10;JBTTGBERITArH3I//cnqDkyUbLYoEf3nNx7Jgzf5yeuOhUC5DQKBaFEgNZMJrJhOOyLFjjuFQtdl&#10;9aTUJ9EWonqALq1AHW+gxbq9PKUkklVTae7dOZvZ3k+gIAoEqYCVNTTqSnGBxEGESAn5AimZF5Ai&#10;mZF3AkKcCihfBFzO4BxWRIsjImeMqpgcCQp3IrbTUO35JPRssOefZ/EUwjPdhFdjCIMIjB+n7ASH&#10;4CJH8pER7KREcWoICJHyipdFM5FZEyrBmIiPKkL6YNBar4ntd6i3d13qcZrDIJ3dcRGEkfJAjmaJ&#10;kCEMsSiHBCZXIBxWRIqWXzRk4+BHkZLLZZ2WM1hnTCyAzDVICGbvVAA0bQ4FN0IeicCDtjAAoixC&#10;wRCIcx4zsM554Q9wIOzAwCk2wHOE5wjfLVcNJPBBcIRIIGQwEjMCGmCRkA8EHCBkDKihQaCNkFLT&#10;eQ24UmbyE8FWQujulGzeIeJ8wf8pCAQUONIMIAIERAAIKEREIQAIiIQgoEYJEJBBoEChAgUIEChA&#10;gUJEIBByISgIUCEBIhKAhQIQEAAAAUQAADeDZAAABAAAWE2lmcceaggACIAIAAgI2dERFmTPMHGA&#10;yADc2PAAB3LAAAiBchkCAgBZAQHFMSycji6wwRAWFjCAhAAa17AwDzMxpJjS7EYCyIABgALdHkxg&#10;LKgVCOeCIxDPvEAAaWiHaCIDMQEAAoAGAALAAAAAAAAAACAGAYfYcBCGYCNZxD9nI9TDcLFt8lMG&#10;MCIABgBnMjjAgAGGQIwgQZgAACAYwNfuy+wCA+B6ROQZnQuaiACAABDWZQAACAIMACvC8RAXOSIR&#10;GdZLkZ0A2EIAAMTYAALIQBEOMwMDiA0JYAAf/7Id2wYH0AAF4jgBgIZHi1kWOCd5b4QACGhkZYxl&#10;hGcCEsFYAAMGixEAQfAAABEBiADTgB4iikMHWP0AMBuNYQAGn1naDDAA6fWoSIscu4x5GxD0DgRA&#10;QqwqKiEAiAABACA2AgBDKb3KLTG8CAIYoAAAAAGAAAAAAAAAAAAAAAAAAAAAAAAAAAAAIAAAAAAA&#10;AAMImBnqtHYAwYJiwREAIZiTAZBJIOLuyRFgggByZswHGv8IARgKiDCiDBLAAjug9lLLG4n8Qjj4&#10;Ta4ECAAz0gcgGUsgiIpgAERHT7KBgXJOt7Cb4YARAcgBAQwAABgBiGAHAtgMBEoDRABTQYswAABa&#10;0AMAAxDICgQDADGARgAAgMYgAABjACAAAABAAAAAAAAAGAAAAAQAAAAIAAAAAAAAABgAAAZsMKgk&#10;AAAAA0JYu8gAAAAABLAgA4c4z3TKpD/cLA6PRlooBkDqjYAAAAAUAGukwAAAAARgvL4hIw1DJ9AA&#10;KAAQAGABzqe7/rQAAAAMsPIA4AAAAAr3bpPARh6ptAcABoALAAoAGFRSqUAAAABrBU1kYAAAAAvO&#10;As/BsAOlHAABdOP4IIVGh4mqCcAAAACJysGbAAAAAEhfEgLAogZJAzhcBRqkqM7ZwjDsy+AAAAAX&#10;xQLMeAAAAAzLgROevvoPlBkarTgAY9xhAAQEAlTwAAAAHVDUdGAAAAAKABAAAAAQADA4D4AC51wO&#10;fBsTyAnYAAAAEggSV4AAAABI6arJSm3lHyegnECY3dmEZCAIAAAAAAAAAEAAMAAAAAAAAAAAAAAA&#10;AAAAAAAAAAABAAAAAAAAAAgAAAAAAAAAAAAAEAAAAAAAAAAAAAAAAAAAAAAAAAAAAAAAAAAAAAAA&#10;AAAAAAAAAAAABgADXGAIjZNAydqCN4hERAd0xgA0T7WvlmRdM2QLV+uEOyWeFTCSbDIqUe36pkmR&#10;HmE2vfMiPqEaAYAjsBuGFC+2CQNgBgUEoAAYIAKL99iVbKJa2hmiVCaABzauxb0BAQMAaRu4w1Ax&#10;EkKAABAQAEAAAACBAIACEYAAt1aPMHDNpoIAAAAAAAHEQgBGAEAAgAAAAwEBAAYAAAAAAAAAAFAg&#10;AAAAAAADgQAMAAACb0TQ3SAAQAABAAgEIx4tLihVix4CJX1yIbYs6qAlAAAAAAGAgAAAAAAAGAAI&#10;AAAAAESUfjYgAAAAAVollQR8oZBIbGsKAwq8wAMEguYkAMRG70B4AAAABCDt2fkAAAAAAAACAwUj&#10;FK0UFQVBUNlJqFaegxE3qsAAAACJWiIlpAAAAAACAAAAAAAAABAAAAAAAAAAAAAAAAAAAAAAAAAA&#10;AAAAgABgAAAAAAIAAAAAAAAAAAAAAAAAAAAAAAAAAAAAAAAAAAAAAAABgAAAAAAAAAAAEAAAAAAA&#10;AAAAAAAAvH/AACqPMwOQIAAhLCABVgkgIluMirOTwB+/aEAtdkAABGR4AAEBAAAARAiMXLAQeUAt&#10;cAAAdAuAADIFKABQAOAAQAAAAIgLcjB4AEAgAABAIAACj5Z4BwBvkuCFUBDTDygAea/ehKBEAAiA&#10;ARzrpvTB4+FATgBQLHxbnefxWIIET//uyrQa3nXrknDcvl+t6QYA7lFHrPeRVAgIHA7ZWwZIGEgQ&#10;KA0yjGZgoDBgASEgMBBffW2AANjIYJA46uXy7QLRgBJIzs5SJBCfnS2sAAAEAAgYCAMAABADEDAQ&#10;AAAAAAACgYAAAAAAAAwMCbprDSASzQsBBpJEkgAli0PxkAAAAB82MYxQAAAAAZrwApEAAAAABgYB&#10;AAAABAAQAAgAAAAARLrbEDAAAAAACAAMAawAAAsOwAAA4AAADD2SRzsAAAABpiamgQAAAAAJHeJL&#10;6wBsQIAkdrEDEAAEBgAADAAAAAAAAAAAAAAAAAAAAAAK9GCZAAtYTAYbpJJIAPDV2pAAAAAAAAAA&#10;AAAAAAAAAAAIAAAAEAAAAAAAAAAAAAACAAAABAAAAAAAAAAAAYAAAAABST7dmx/0xHP1oUTUSgAA&#10;AQAABAAAgACABAERE3KrW4giOkEBGgVWbGsFacSDWVyZNUlgAgUKMImEVLxBFh0zlE5NdplC4pUy&#10;mVOs704rMzJtAggyfkAFIw0hVCSCCOmZVv82b6VLVWcopplmoBHQRNoIFx2JqLBENhA0RXxTXevG&#10;BGSlgNAgCMvN7VbCoPvUD1NUlWGoD7epVTFggAELNigqLV1rc3W4GDsKAEE4wFHEwoUgQEBDjCSU&#10;nBN1AUB0q1MJkQgKNslqg9b1LTCcAKATCR8JAcEq3UG1UwoHQkECoKE4TCrW5qwLu1MJB2J1W6DV&#10;rdWt3qdd9V1VVd8DB6vu6ewU8BD2CKJOMiqvur+oAAABSgAAAAAAAAAAAAAAAAAAAAAAAAAAAAAB&#10;4YQ+hFAAAOgDgAGShQBgBwBIADFp8mAOAGAAAAAAAAAAAAAAAAAAAAAAAAAAAAIGgAAAAAAAAAAA&#10;AAAAAAAIUXCY8aR4lIURCCI4RBCnGNb2vJkEsZIhRO4IqGEUiCORhEYwhowi8QRSMIAIIKMIaIIS&#10;IIIIF4CKse2EVJBEZhCCibgkWIIhGEWjCPhBFQgioYR2IImGEdiCKxhAxBIoYQTwjWCFq9sIkSCH&#10;EEIDQABNwQsQQsYRMMIKMIKIIcICIIeIAMIMMIAMIAIXhciabWreMNFCONHDIJo2SJrGasQSSpCw&#10;AADAAG4EKHxjiwsIxkixsLdu29Oq1ltVfh8RRQkZBp6JKsxtlcdo8HC7ZJcgyEYAIAAAAAAQAAAA&#10;AAAAAAAAAAAAABwADAGA0LcyYAANwQKBIODQaahCoLQkTQhMCF0HAjqBDfFwhrwa/5qE7lGoRPQi&#10;igqJQkxAi2moChIql98XSIe/wI0gQ2BCaENoRPTQIsg1JAVFoQ3xIIQneD3vYPNPAiCNPQCrGjwn&#10;uIQ1bKOcnqwsoWRmjwocNHCKEsa1S6iIeWAt+0QozibLRoNamRpRYVLOaQFLRrNNSk5ITO3AWVZG&#10;o6VRxJ83oN5qK6hFWugw+iQYjFbtY6IUUI4naf/Da2HuUO7IfHkjSdc0XZyr48kQqrVHrs1kgLuV&#10;F5NInrh7kfglXWbvuthm6dgmjRWnAGosA9bkr0oJvwWVAAAAAAAAAAAAAYAAAAAEACEAEENYAAAA&#10;AAwBMWLkxPxos1/vTypgSNy7/myEJngkbTQka88+LavfdObQdT7/FOwA7RT8hZYzwsaPXhMJrua6&#10;pLnsbhelyUnSx4FLUA51tItLkBQQLpjD8Opq6dVrgn75LI29dG3HEjPucUeHnGEhiFbUJF2GIlyy&#10;2Ll+W2vTpaEqmP9EjCRtArJZyVlt/IEg8c1fjpieaS3idKwTlCRUYLlrfTNV2xyBHE+YHLZxe3Tf&#10;TSgNqxNaRHTXGUemxk26ZWEO6J5kmo3rNy/xsIDuE8Rjuc43A+HgtyOVNxhPYQo1WCTkKi2/gpO5&#10;FgAAAAAAAAAAAAQAAAAAAAGAA04AAAAAAgAeUuY1gJiBgXAxGPgIGAgScGAALNBJDJB4JnXkJc4L&#10;gnZII6IwJBBpnxYBBfKEoHliFYwQBRgGEhAQoshBaMGCCaUxI4qGOKgQw4kgwAoQoUTHDAjCACRj&#10;IHhClpsiIGIURCBwYQAohSBL/vTZ71lsuTaDh4mEmaTcQSMgylQsGhpKGsIaOQFoIRhRKFOOloYQ&#10;Ec0EKBCnGMZeMKLMwmgRhEYtOnHpIQBQIsEE4uYanESAuJAjBIAXCkn4A+wTIYTBQRtA8JjVCQRH&#10;hF+EAhoIxwgnBEcB0O0ck1TFGQVDKhIc4SfJdAAJMOENAhiJJF0EgTCkGMw5Bik47xBNXIGjCNa3&#10;Lo3IXXCizhNAOYRGQATAwhgQeJkiwPCYB40hiAEIIACYQkA8oHuE/uEcQSSgkDBFUEloIogkPBA4&#10;DBEmAi+N/krFKKyuNaaUZozJCdcKLJhNChCJATLBwOdkjJOOkEKpyMosPGGUP6AyhR04WOMI+mBg&#10;EFuth/5ZQpI+eKBwszAgeETBCQHqkFNWtltnFlCTZILkpY3OLnKdEkuFJEYyE2cLOCJhA1Sd2Ubp&#10;vEjMISEvUkJeoGFTChOFMOmAnFSAXoNYnN4kmQFkwnwzISZkh0yE0ZKwQhKPEHDDIujzMGcR4gAA&#10;AAFLRyFMWoadVwjQzoAC5Qggsk+IbQnCAH4InygIEFKskhHpUQyiORSCkLnpQILKBFogIVxuEaDO&#10;AAekjPiDQJUThAB8ESWV3/CwN88RwlghggjYULCOMYYQgWEj48M84eEYgzCPRmGiLBkGwXjPWDxL&#10;GEcYg0ZRIj0RBsH3alTBEAjiEEEHEYWEIQCW/7rCDCHCAiEGEJEAENBgxCQRJ2CfYgluOFviZlzd&#10;9sYQRULiEEELEKPihAYJGUb9zINzDCFDGEQYQYRhiQYERIPTF9k8EH7cTeEEDFCCBDHGEHGiOLiH&#10;M8VuYICIICMIMIIpHxDCMItGXxU2gs2CAjAiCBjEEcYEYokcIguKGowiNIISRj8sHA4rcTsLWiCR&#10;w3SWgWCFCAiCNRhBxw0QQQSP0ZRFFeSWCEjCLhABBCRkEkBiAiRQxRb66w8oEpGBUc4RpTiH3uVC&#10;jcQaBVdRuEAHgWh3nGD8E2CCwIZahCaEAag0JDlRm81/ao1YEVwIghowBNQg8JQhdP4kRhoNTUIB&#10;RZoNAMLTXU0utYFAiqHd9JQgVCG0kBw0CCy9xHBUIFfQglBKloQCiXSpo0cehFE0BwtoECgRdCQa&#10;EgCbwOWDeUCCCMwsCBzUIHQgFEgsOb8RMXCJKEV0ILCTTpElN4EU0e6lI6IVsWiweaGM6MVOEAha&#10;EAVpmjjcWCF0DAiVRso2TN+rhBqNAhM1KRkIjBBYahB6SCmPIFwVCmAyEzBBxMELgOhB6EFlAECA&#10;Xuellb4YI0tQiFSg81XY/LLBBKBoQGBAqwWg5OsOgMEQQIuhaEGpZqCo18HrBIeY7hElCG0ehA6W&#10;mhYWngQEvEfuOeBHcNfAg7ngkjNENPOMEKoRDSQIVQEnNdB60tNw2V/PdDXWhKSN0ouDhAaEGNiC&#10;LBw4YAZhlHD866ixNwhNB09CAQeasAQeeEgzuQJPWG52foFo2wTJbYMEWwlCI6SMCAqylKtYjCNp&#10;hD4iGNFoMkgy3ZJv3qwQWhAKEAgQa6CUIBNM4Yye/ONAFLAdO4ejT0sZq9S4QqBFVCF0IBQhVAUW&#10;U8NS3R8XeFiwJB1UY3U9CCaPDeIvqEhY1s4zQITZzr44xzGEXRlGERDhNGECEQcV7gw0mwsNRDFi&#10;IQk2Pk9WCEowgGCL25GCAQaEkRYwgQwNEcSV61h4EHVEpb1e4RwsvfOKYQmMoxNIstEcbzzhBqei&#10;GWL0UNEYRqAlzSpthGk0PREEEC8eGCI+JW4qKq9uGCHQ08FpqWK+nvI+mlfNPWJqbHCJqEPurSQa&#10;DSjGe0elgUCFw9nda646JHQcWgKWmpKay1AoQGMggcgi+mHgIR2rhrGgQcIqOZmVbqyUlWtUMEIj&#10;QgHjRG6UxYIFdQcIroJZySC3ntS3zKeVnZD6jKBCYeDKGmpFT01s7AgkZUIAdHCFEyNh6EJtTzzq&#10;+arhivO2tdW6tnWra5IEPvqq1nppnOupcDB7yAyIjJaZdlkOmJHDNo0eQ27toEQKtvHxieX4t4EL&#10;UoBRki/mXq+MIgISL0hDNz4wg0ehhANGcVSeLaFiQsRy0UJgMxYAVPWjEaI2nV/R54Wkgl9Ipo1r&#10;F2rtWtvtYMERvlUDBEb4QI2qEdIIRkGEBFCPoZyw9YJNTU85sWqf0IVWzoGEvJkaBc1EdFrT0Ska&#10;ui+Rh4EHlRb6W60yhq165aWVZ6St0tkAQ0Q4hBDiADNSJNftYIDAdaMfmSRsK3zCwAzHjOIgopEj&#10;vpc1CEyhYaEgQCJMbBk5oMzNqVbpOP6FYdGfzLUwtaclugyNx/MTinoohYuLaKK+6rb5t2AqvsH/&#10;TxgJsZBbEWTJAOiKdJR5vXnkePTrMOsLGtMk4qbqw/jPjLQraGhY2hKKb2yUJjMTEYSShn11Jdc+&#10;m2+h5VR/BN9s1mrasqtLR2RSOOk44YE9FGUH2EJCK6M6/X4wgAIlr9IrpkIQicJTUjhJtdjhCY8E&#10;CgiiB582S0EOvteYNkPwA4DBFcEChcHBAMIebpqJCwb9DYINBDsIUdoQCCQSEUZUTyxOEIwinCDz&#10;GwdED0kHvg+uCJt6CCa9HoRZVtoInSCDAGEWUiAQ4wZxoIsVQRFD4QmZwg8T/mGAK8IjxcIPBEOE&#10;H/2wQ6q2v0+whXQQ6CHnYwSHUOYnFCsqvc6knWsVXwhEEMgcECghWPEqCA4RD/+LzCYIkwi7CDft&#10;TQ/TBA8IPjxPekQc4QmCIYHjRoT+kyVRAOqBzR7Y8eF/DZr5t/1W+Q8QNQQyA4uXMHx3GYx2eBG8&#10;CIWqWvHxcl8I/tNo8EHqZhxMTJHixq0fwYI4thA+hce/k7C8belaCoQijX0aBFFEgQ+tr3CIYsAg&#10;hmETxOeWLCWx5cYtf40NAPWyfJ7W3Xf3wgJC4ZFtbq3ZI020O0Dliwn/RcndNE3BAsIBDG56QjWd&#10;9+aEwVoR+Uyu7sYuKQkzyNpGy1TJTydOnqBzbiwQt58mXb37X7YkEMUTj2Fp9EghBHwBS089XK0a&#10;cmXM8m5X5I9OEAx8BmZ2EbKy4khJX8LCWK/wS+1oLCCaeXcCFbbbBRAZ1NAYXNWkni8mYhLibeQ/&#10;22J/wi2tmht9xitSPKnSM/ic1jhVDQ8mrJlQtZKKkiVsSxHw1dzIIY1I5DJqx7cpmSh3gI9mZDkS&#10;puSS1R6N11t3q1pAcaNEa21IWpNcCbmWImbMaJ426z6Te30KeuKnMlSm5ObJkPTZV6uTmjkX2NU7&#10;cBtvARuWyc9B7PGeySAO2YMW3GRbWx2KTjRiJop2MJUvtFd3/jdrPxudXTLTBhmtdGLCCP/xo/C3&#10;zXLq98jQ7aSVQYXP8WVrv38jltpjoHPDa+cRpthWjBVtzKWahg4RFsXSQlMo6hcIIAQOTMJrRlRb&#10;7BNLbslkO4jKwRS2EKamw20/BbU+ALBSbAT+srhbgpsto68hCE1Kw9nP/eoLWfNNKQnGnfbwP/jp&#10;gy0RN7V5jshoj+5tjzSlGSkhlAo4YejNIzE4g48OAkTNG4+9Dy5O73geZzMyBixArItrqh5fO8Ql&#10;ek6rm9mIv6k2bOJdGBIve8MhUUuF+rn5LJWD2MORorjG7KQ9uPCGSrpJG4/Ox7CyUIRJv9vGJ0Wk&#10;i7kVcrI1uvhDvpN2e5rjoSNYyV1bOSJ1wtdinVDNzK+H/nlyue5MnJKleEHp4SX2LHKLi3GqSDxA&#10;PqVzOzdirvIbhIWLtXY9wx/TEVOlauyMbWNImS4d4dUtOqoRxao8xV12S+Q02A+HRzSDtezhCW12&#10;8HapIRqCwpsv+3j7vvm7XebawJxpGKm44VroxAP6aNwgA+C0KugawIgyDIGEgiHAiCEEWkUBQSLh&#10;CAAQIwVBCQJk4MGGmEQAYDBQsoERgwIiCF4RpnCHEFIxBcQaiPJOEAFB/c7/hxSHhJPhBQEILj4v&#10;KBFowKJrhGucIASghwSUBxBoEnCAD4L1XYb8u2PxfCLssMjKC+CmD+OnngC/BJ72OZhIVhfFvl++&#10;gSxEOYhFAnKAQeXCNMUIY+owYyOWYSFndNqindBJxBoE6uk8WLpGmsROEAHwX1CppkIC1IOHXVaE&#10;kN6XPHhEZ+f8RtClCtAvrhHWEHGEDwoOepzX4lpBU+fLEe/1NpPjK0OdUF3GluCwEHCcuPGtF7J7&#10;ESkBwg7whEERfgP87Jz0oGld0DzkgjrTQmmAjcWI71AERRFm4RzhCA0lQH0xUvInnLneE25mXGUy&#10;QiSYL42hFAi1zexLBTBHOBDHKTIckW1wjrCDgowXuUt3nf4lm4akFj8pTzfjL1hepfIACIQIiwiE&#10;slMAkkIEGwgUEWwQDBYn5hMWJ+lA5ZDUTrSlCOcISGgS9KbofX+03K1uu1ib/lXyhHOEJDVWYOBJ&#10;usnEu6xSVfua096rKulCOcISHMwQWGPxRK4bH7oSlvFKv6VAvUmzKSeVayhHGELD6pol6qVr1pCM&#10;xclpNtUlIyVNSpkOsC4Ff87S4J1V8sZfjCA3FLGEDQfft/wQqH1Sv10gilT3tqAAAAFMAAAAAAAA&#10;AAAAAAAudlFrQBgwpcMuuKTD8BVGaAAAMQYAAAAA7eRRRwCGMucD4SNaUBOdLmWteAAx6r5EINAC&#10;GAAAIQYAAGAA7dMAAYABcnYlT4mi3dB+Qcu51yZl8vTBAwU6AAAAAAAAAAYJiAAAAAAAAAAAAAAA&#10;AAAAAAAAAAAABwASn0AAAAADYMGxsAAAAAAAAAAAAAAAAAAAAAAAAAAAAxUQIwMBleBe6AAEV2AA&#10;AwRiBtNuEJOngfxgAbHTznYAQEA7AeBgDYZLbiABh2SAAB+R6K9MggUQAAAa3l/n/BWAAAAAAAAA&#10;AD4ZNJU1DsgQDAAAAAAAAAAjHvD7KkEjnTQI0eKpu03/1tsQCAQAAAAgAAu2qO/FzKYHx+GhHIEt&#10;tSGGwAAAAAAAAAAAAAABgAAwAAAAAAAAAAAGsRsMEPayUGgBAMGBav1JpAAEAwA4zacksQd+IyGu&#10;knTfXXZL8nmgDxpgAAAAAAAAAAAAAAAAAAAAAAAAAAAAAAAAAAAAAAAAAAAAAAAAAAAAAAAAAAAA&#10;AAAAAAAAAAAAAAAAAAADAAAgAAAADAAAAAAAAAAACGAGAAYgAgAAAAAAAAAAChfRrCIhHYKa7tfA&#10;ABzdAgvYq2AAT+b+MrgPBkWE6kAAAACABG0VB7iZ1lo9aoI5iyoEezaXYNgMBADAAQICMUUwUdYK&#10;B6pOBldEAlXVJCYjgG3lR0SyaBQ1XZ6CMYEELW+wCseAoHhRoWWtg2yttg6Eh2gkAACAQAAAAAD1&#10;SwF6YAAAAC1VhC1JwK52G09KYuhc3qmWoTDoAfH8WC2kT6Tlw4VExUf9oAizKhAqAIAAAHUMf00A&#10;MAAAAAAAAAAAAAAAAAAAAAAAK2gaQRIn3nzLOekv+iOGf/7AAAAAIXLsOgAAAABdPndoiAGADBAV&#10;eiBE9aMlh4DAAAB8vEpFnLj0Cpjct8DnUY1qShYiCdGgAAYAHVxP4lV8QFEBqKHJxebyySEFqQ56&#10;rIAYNgAAAAAAAAAAAAAAAAAAAAQAAAAAAAAAAAAAAAAAAAAAAAAAAAAAAAAAAIgAAAAAAAAYAAAA&#10;AAAAAAAAAAAAAAAAAAAAAAAAAAAAAMAGAAAYAMoiroymCxvw5dqchmVBAgPDw2GA6Qpg4XAZDOjW&#10;VJMAAAEkwEAAAIAAAAEAwABDgMIDTQYoYJd2YCB93I4egA0AAAAAAAAHrKPZAAAAAZrZi0KAgBMG&#10;gQMAAAAGADBgYCNRZIgQgF4CTpCiQARgBAAAAAAAAAAkAAAAAACAYAAgrV+YqydWdTDc8U2rpzRU&#10;lKgAAAAAMAQDAAAAACtNe1t1ibL8ToAQCAGCj2ezcQDAaAAz+bm6K8X6Ph2Jdc2oXyMHLJHcculj&#10;4RBIItQ4Whmi3E8EACAA71mL4IBf+S5YBYIFAcgGpCIibB4tFWQ7KOMlSxQhaoFGWBAGAgLe6wew&#10;CQc/htAAAmIHbgvU0xKlzSSSi5c0AAAAAAAAAAAAAAAAAAAAAAAAAAAAAAAAAAAAAAAAAAAAAAAA&#10;AAAAAAAAAAAAAAAAAAAAAAAAAAAAAAAAAAAAAAAAAAAAAAAAAAAAAAAAAAAAAAAAAAAAAAAAAACA&#10;AAIBAgAGAwGAAwAAAAAAAAAAAAAAAAAAAAAAAAQCAQACAYAAAAMAAAAEAAAAAAAAAAAAAAAAAAAA&#10;AAAAAAAAAAAAAAAAAAAAAAAAAAAAAAAAAAAAAAAAAAAAAAFR3gAQJwAAAIAAAgAAQABABQDgSvU3&#10;NXW9QtBInMIWQQasXaQR1iCGFCkglu+EEOUuNoZRcCxRcXro2+4beSQlYKszCkbplQk0sOPB1HJU&#10;Qp7NPpyF5sjkh2DLTLHm0pIekkMJDCJIZvEWaJ44uaaqll5YG2RLAbIActaYCwAgZAgiZFQTpa9w&#10;PQfeqtyCYAcC5a2e1e6gwfW5ffHq+u8NA+dYbgfAwLvvlfdV3XV190+V9XfYKq+ur676oMDw1qq6&#10;uv4LBQbi/r67r6r+uuqq6/q+V9X1feAAAAFSAAAAIQAAAAAAAAAAAAAAAAAAAAAAAAAAAAAAABAA&#10;AAAAAAAAAAAAAAAAAAAAAAAAAAAAAYAGAAAABCghChBMFgkKKjEK45AcILEKOhgVzTk8AmFGEHVW&#10;CTQgggwkUMIaIGIIOMIMIItEAEDGAGDGfhP21XCIRhFoghggj8YQMYRmIIUMICOGECEEKFAOkrow&#10;hUggphAcBAIAACE4yWHqrBIgYR0MIzEEiRiDCPRABBEohBiiCIBgRfhvzjrhIcgjoBhEg0Q4dWCR&#10;UCUcCRcCFwIkoQOhElCSFCZCAqEbwJdUfgWMKXcIjjegGJHwiPCAQQ2FhFwLCC5pesEEy2x85Hix&#10;BD4ijCGiJIDMK1f5PC64KEe0KOFUiRa7IpnDnTskmgoqLDwtBc1BsAlybKyhlTRUqoLSOjoMo8LU&#10;RRPr4GG85BgOvuzTTiqttsayGlJ1G4VgfrthRIVCRw26lZVzduQtyDGxZjWKqzIyg0aayPIzJRp+&#10;c780dYuroOnLcTRB01QV5PBajmrhkUNvnzWAWqYUZ2QDzp/CptR54uzSo004meTyjdcxj3xT9gud&#10;WD0s03QXCEkyAUCy8UxGBRFBro+WfZsKGoZN0TnrIdV78VZoXI0b6oNgfVDSjFTt0olXVHJjvJMm&#10;luHpryjU7JDb4sSgyRYSoBDco/MdSLFxH1VaFJCKhJMSjqX3uxWsI2zMzxg31S3a4P+CN37zKs5O&#10;9EUGJhvr+FeJv2T51jgAy5JcoNugRGXiEOJ4ivhKYUVAj6qEQ0UUVGjKACVSmWzX9HrpxMAmhIu8&#10;xxxRJKq9EU09JU3SEHJlsJxgA8iANvVR2u1CyPa4rRgDTAZpBkFmQvYr0lSYYWpBqWCQWAuC3IS8&#10;MjqidYZRc0jPWUSVfHlmYXHwKgiZ3wl1o9Ew9B6dEtFijxVeUVpBgBuNM90vgFmul0n+5vIsDvSf&#10;gMHdh+bl5qI9LmwRZZTguqI+QIJE3b04nnLrpCegMJzVciRo4IHcCpDsK5qK53jHiuokplsd/zOU&#10;xNRTlhj11CQToNAAAcgAAcAAAKAAACAAAAAAAAAAAAAAAAAAAIAAAAAAAEAAAAAGAAACAAjXu024&#10;5HKowhUKKjEFxyCkeJrjIVvCD4RRBD8JQ4mEXYSEwkVBJDCOsIJhGWEQeEUYQwGSPQoCOJLEcSqF&#10;KEIjCQIQpgg5BFCAQjiAcISHEKFNGI1CBI4gZCiEKCFKQJ8Zh8kXczIN5qEwwTCiSECThkAcBOJT&#10;CJBCOSWqQk51JA4GcSkBKucRIREnBJnyQUNTCUg1jJwSmkEXKWCQpC8lUKoc4xJOfOGTJg5JdJEt&#10;KBySecSkhByCWTCQJOkhLmOSYxJENJMBGmSiskeLPHHDjgmTsBoPnBMkOGQhQYAUQifIZI0Q4JsV&#10;GRgOMw85MBvnijkA6eIMWIWIaRoVIZFHCiEoEYBcoGbmVzgA8SePNjaGU0NMonNq5lUE06AZkwYn&#10;Eya0sTBTHOJmNAjQjCgVAp8ww2IwkEbAAAABUwTyIWKJRAsBK1CkIpZ6UFIjZQvskQiUHWTf/WGs&#10;5TzBYGMCICMIGMgggAjkeMhngWCECCIaIIIKGEQjOMIhEWCMOELQwZgbhGQgikfLxEFEEX4Y8+oK&#10;EUeozTRJCxqwwYjCGCKRBEYiDCDi4ghAzDEEQcKG2UwQ8ZBhDhBDx4eEjKLiEGIPDFwiER9/bngR&#10;4OiBrMbYIgEDEEXD4gggxRFGEDGUQgzCRj8xmCBCBDCORBAB8QARxkHCCBEWMfzelvEwQQWJSUsE&#10;vp54W+s8o+jGpoej3wSEhb40lYxlPliCGRhAhBBxBAhgR4ZxhABAhYYEQ/MRgjCiwIjjRaEKhqBn&#10;lDQ0F747DUIRQjGhBKEBh4BhoIr4Bv43xiRhIGChYaIaiCAUeE+WXCHQDQgcCCwsCA0SFi4JV/tc&#10;IHQg9JQhFBXyoCNJCWherzFNxoES0ag4EMoKloGiQIBTU1vy4RrS0IgupYeg7Qt0PWE6s+oKUCHw&#10;IgnV8TNEAmIR4kJmKDghmfCEQ8bFgWNH9Ev76SWKHBDYHhB8IJUCgGQiNJb04RJgMIZhAIbA4GAx&#10;smXLP7VGDUDBCYI1nA45n0IBC1gFQnWLgiOCDwGBwLCJTCG4Ss0oWx+ESYQjB4Qn2roFk6EgPEvw&#10;g2EbvGwdoIEorgc/uJMSEfmCEbhAEicL22Ne9E79p7ZlKJ65lDsPNDdCZq+PNqrjYQuvQ7M+1iEc&#10;sNBAexjOxhZFtvJXNhC5sQ0j61M7id5+HfaghEBrljPn672Irf02piVwphANHgkpXqqbzEM8Os4/&#10;SyDDbmESLIWKwanj2Wkofd3n26ND6AajJmcYnKg6b0P1yJPbtSG+wJsySiFuJNstVXTMhPe57p1s&#10;OaOmymIRiPkWtoXw4maKTUa2crGmFhS7ffdurm2+b+TLPKzD2/W8uappAdSd+00A2MmIYydxxSNX&#10;1PQcn8h6eaxTAqcaNl01K6q+mrffTYeonvoWY1CcyNiBKZ9r4r7AGzJm0ug1FLS8rorvHamvjQjh&#10;8uWPKjR9Exds6sKJjcgh4AEg2AnrrkbwPt5FkXs2EpJHFrVKE33XXNmuDqgU6kL8zyyCyy0NeWiQ&#10;kiNgmiV+CrPe3I767j+yGRqZdvjtegr4WN5pGkE9/rr9tdqTA3t89RZJjcfrZZ7pVmmpnMulL4kS&#10;o3enG2TcYaYmi2b+Y7acr9yvvezJRjescQTvDnt1nEsXEeati1/InYUqNodps+STbr+a8OTE4SJU&#10;zkM4eZ4uX56kVbJ4/mBXCEvboqpbcj+D0XEUSfDNRwQOJGQwxcLPGa1GZ5dvX5z5iQbfL7yxRr72&#10;rPekdATBC25VLQ80L/L+eJ2VeLgx6k2TLw5IGo5NnoO4u5h1k/AT7avtdYbEbj+vO5OEyXOeam2S&#10;6WyFJC6ZyyXhUx8Pl+fgUwaSZdCH+ij1G1MyUWxq+nlsJmD9e/j3YqPnJb1vFcHF2JACruK3AsW/&#10;p8nqQkJucShcJQ24l7zX1Kacw+9/d7w/hx/XXZeJyWuZ5zssSGhjMRFwxshADJ3BKaH2Y6HktdLx&#10;bWtSb/APC33Kt0aiUh1HG/N4RPen7od7H24tKRuHYkzotnf5c1eiPLSNeOaq+EJUROP+b2pUWSYn&#10;mhcineN1KfezgVk4Xp0KEDebMkHcd5iVExwB3om00MhoYzEMX2t/q0mwagKseK4I9gAtmlcdxv3e&#10;e9w2oe4umYkjyAIrYuX1WsNDGnayHiFsFZciiHiz2dKRYo9KJqNyZIpn6/NklH0ZTrmZ7GxLKscj&#10;6BIknKYd2TJlFO3G0oBU1TFixhTcSlpZ7hdyPIIoBNKkHeZLB5dhh3RMlziYnLEit9KGa8sbNFNm&#10;y1px9cEhsxpRJmCYlElP6Jgi/A80uLlEXV69ettg4sIVLbya9eyyxsbJcsex7W9lqUjg39JdYcvz&#10;I33I2moVluQ+ZayVwC6VbKi11qnBADLqApRsmVFrOKtCuvu9WpIHPC2b61huyqwDip8OWm8Zh3mH&#10;rsilmBoSa1PpM9rmWmmB/AqyL/PAc0iYREJndd3K9b3W2wThshAiJjRohOasUk9JbVMGUcovDuKz&#10;OWnkBdRuta8hpqe5ytJpwJpRJKY25PmSenqjVkhx7Z6UtSBna1uWwMpAFWIpeLRTAW40qbTPTj3L&#10;b6onp7iAg9ksRNxZdaoOWGyHpzaT9mACYY3I5C+3wc/qbc4oSQII1JuLMkhP1eFs+1KJqcfJ/lMp&#10;uQoPiTNi36znSbQcnsnzxJWqDcQ2qZo+QFHltSEZtQUWtOWgVxiUj2fIJhxtM1IlDpgyRMuQ5o5G&#10;Ba0jhkyZWdOJRQRNH62GYYmRmar0ad8v0T6H4iVFVm8b619rjrTAKapXf+ebjo04IBAMsx4kfk5G&#10;xHV6/N21hOdmXTEbsZoxXZNEAOa4EaEyab+aO9z4x6Wl5Xzuxf/U9TsO5sRWW+TAM2SiqhPc+bNI&#10;VTSQEJGLy03gSwgUmM9FIn105Y+QXMiOHrHdDkggCwN5Pqb/K5MXWRFz1CNsskDfqf6JSHJw5uTN&#10;h3GNmZuWgVjvwxSJjTU2wpKT3WzEWdJ22MMmTK+fkkycMSORdSbi9NlHLaHDV4yyGZaRb12AOZMt&#10;8rV93/bp3/Ghwr+NkvJIIr1/iZMg+qrLcobEIXWW0iVLH5uQiDYE/TzRT5Cco0m0d6uJudrWrV1+&#10;slQFg8IfdE/iOTAT2ZGtCVObAPdKlOgtCHtToY+WIcxJAGaP1pljQZM6iaVHVdykKwSeummhnGaM&#10;71vEeaTpQAxJfuKi0TPFtilKnZpqE++89HCHJY0OrSOa+Hd57rBLCBYQzMRMkwZoTbKWDb997ykc&#10;P86iaTGons6p1ChKG3WoqOkbE1Tk3RppE3MiygyXugI80JkvDRG3xqdjNWs36Zz0KZY9jf8npeow&#10;yucWSzOX+QkTZbYiZy96NjxTL+pPXHVeIu8irRzrAtGyKI6KgPCZGQx7ASKbMxVHYKmcklIq/kIh&#10;AxAMJxAdByCMwxkEAMwEGRhmA60IgUNEWMAYDDTAEwsEGksEZlYwImVnAgmnEXNn/CZI2Wclr70Y&#10;QqCDwuAghWT0TuyPPxcmEO9hDoIpwhne8QQHGCy3mAQUrb7raluohJ2CPJbRhDG5Y4RBUEOghcEI&#10;1ZIIPx16ACITjAEeLAouGYlCIIPXYQSGggeGgr++DQocLHguMgYIRAgclgIGHBCRLBggGZQm4BYH&#10;x0OCgp9gME6gQLfg24YuuB7UK2CooECSB5/gcGtCKcZggYcLXBG8BacI9SBhmTYMgefYCB9aD7wF&#10;Sg+mNMg2gZ78kxcFEKbUki40ARFAflX5dyFEeF1xDC+pZJKYm0O2NqZu5EvKDtM4Tz/63n5aR4zr&#10;MawrQ7F+k+I7zduedyPliSe5764NBvOazU5uW/SH1u3IjqRlr92pGW8J1mw5tv6xWoE0KQs+YuXJ&#10;ZpojebL0gAAAAVQAAAACgyaipgAAAAAAANNJvOwqo/o9DsSpS0Swz38cKIHgAAAAAAAAAAJcsYSu&#10;mmc9VQAAAAAAAAAEs6TnVjNcvvUY0B+a2t6NjiPM+Kwiupv2A/TBSBI3XXoxziDFU2zP66jRZWyE&#10;wXZkI9Oyq404IqwLC2ASJEAAAAAAAAAA4Fk1igAAAAPX249k0iKCSAN2c2UVQIBAIC4fYltgAAAA&#10;AAAAAAAAAAAAAAAAAAAAAAAAAAAAAAAYAAAAN5GB62lXOLBTbH8rgAAAAACAYAAAAAADBgJAMMxp&#10;8XTHNoi+vRMHB4Nq+9WI3jLk1L++f3u9jbHWVjYAAAAAACAAAABsAAAAAAAAAAAAAAAAAAAAAAAA&#10;AAAAAAAAAAAAAAAAAACgnpoaZ800AJgh5LkgZ5Yja49GucGA4bwXxWgAAAAAAAAAN1gvOpU8QNB8&#10;sYEAgAAABAYEaYNMADRcrGmgVdvjzE/apdjAAEDAHVuLmqwAAAAAAAAAM86DBRst5V94AAAAAAAA&#10;ABRQgrGAAaAAPcKZevKlXRaCZTWhbGAAgADNAR7zYCBAIB1tsmihF4euFdwAAAAAAAAAAGmAAAv2&#10;CVyoQAAAAAAAABvSc4gEWy7E0fPpCXCQHu61Ps1Rw2gAAAADjgdu0Xydg1VwAAAAGzEdQ6wAAAAA&#10;AAAAAAAGAAAAwAYAAAAAAAAAAFYKZLC9iwBxt99NmF5oLJ/lZREfajAAGAAMJ8LOnmMBFQVhuRHu&#10;mcj5AIAAAAAAAAAAAAAABbCMJpgAAAAAAAAABDI/yAAAAAAA2CQMC6YCyzgAAAAa0euRQMrmoExQ&#10;EgSBAZUwBMQAYAAAAAAAAAAAAAwAYAAbUJJfhgAAAAAAgQNgwAExACEG9QAo5fXlZpbUaCAMBAMD&#10;SRvQsAkMBABNVADRgAAkABxb24NpzaVAl2xiDIghXB54AADAAAAAAAAAAAARCodOnhG5G4xVok2s&#10;SAAgEAgMfYgTwAAAABxeBQeAnEDSQAAgADkVQB+sAAAAAAAAADeCTnljVh7c1d0AAAAAAAAAAEi+&#10;4hNAhMEwQGnqSElaIyMQh2zqOmgQAAAoV4kKMB4ACVOSptMAWK3g3zAAAAAAAAAAAAAAAAAAAAAA&#10;AAAQAAAABnhiTxxbkHKmAAAAAEK5v7AgAAAANFty0a1hS0KvJL/H3Q76Gvi2QIbAABgAAAA44Azd&#10;sBAJAgGAMyrs1s0elVYAAJAgY1hdFUAAAAAAABsYHikM43AGAwAB93E1ty+Tx4XQpPAShllGm3Sa&#10;wlx9oAYCAYBuHiQyAMBgJhrALFVU8rKv4DZBI+VRACAQAAAAAAAIAEAAcJrhz+gAQAADXbxn7IVk&#10;iP1EIBAACYWvEA/G9FaDwkjqg/PWbh2AAAAAAAAAAAwEAwKUanLN7AKkTBAAAAGKBH70Sa10darK&#10;LSZwBgAAI6pDRgJgCEACG0BYH8UoWwQGLiWNN1ydJVFWbd/i+td9dgAAAAEHQdBQYgEwTB8DnZlN&#10;wqPylAJXx99zyXcoPPnfj2AIIgAIFmEYjAABgAB/Pf6drtDtmQAAAAAF/UqeEAAAAAAAAAAAAAAA&#10;AAAAAAAAAAjBzhNCgB1bF/udXVC1LN7sgAAAAAAAAAAAAAAAAAAAAAAAAAAUAAQAAAAAADATBIAA&#10;AAAAIAgGAjiZDqCLpOLaAAAAAAAAgAAAAAAAAAAAM3Oy5pf1N9asgYAAAFVVGY2AAAAAAAAAAAAA&#10;AAAAAAAp22w2oj5kzJwAAAALAoLpRCaAAAAGAAABqB1vyhbS6rzEICxkqGDhSFhCy7Nx2Qjb0rvK&#10;sM7/aJkkKE7+XoGIAAAAABgIBgRKkGxkydWBLGyxNYR11jrbrHQAAAAAASAAAAAAAAHwk/jlF6gi&#10;pffNnAzjiyqbsMe+b3s7YAAAAACAQCQAAAAAAACAYHHXnjM4DAQDAMUAWNIAYDAAAAAAAAAAAAAA&#10;AAAAGAAMBCT/GSAAAAARWUTAVJ5tEAAAAAABAAFAAAAAAAAAAAggYUIQA0gABAbqNsCk3WhlGMTA&#10;aAH7iSiiOpC/3QLZv0sSzipHaB9owYPBAAAASJDw8wBgIABqdlolDoil0VES1wMNG2Wt1tsfHGjK&#10;JgAAgEAA0CAABepo6VAAAAAAbCAkATlZeMVYADAYA2YonUp3x2VoAAAABWKH7UAAAQDQeguAPIjj&#10;LmIoAAAAB7IvaztgCBAAGi1iTJDEWTSDEKyx0UhC2OwwWIn1UuYdEZEau6Cw8Aff69xungSCAp6r&#10;s3SXmJA1IQIAAAAABJowbmgAAYCCEaRAKNet5woDAAAAAAwMAAAAAABgIBANPRRpugAAYDAxIhCC&#10;nwqgHYwAEAAGwObwwAAAAATBjaBMOB8uxwcuQwmmyUQjumL+HWMATAYACtm56aAwEgAOLebyVjDY&#10;UexwolTl/qDjCWgCAQAwAYCAYADAYAAmKx2NZgaMLhot4iNymeSabyHgBAgMAAAAADyZe4xgAAAA&#10;Gqq8zYysETE/ez/D5e7/agdj9LOGDAGAAAYzgvMAAADAAF2SoAdNo24atMEAAAVUD0Ng0TZ2xAMA&#10;EACHDZsnK/oKazMsMFPsULaVaQB6AAAay3IwVi9dKFAAAAAAAAAAAAAAAAAAAAAAAAAAAAAAAAAA&#10;AAAAAAAAAAAAAAAAAAAAAAAAAAAAAAAAAAAAAAAAAAAAAAAAAAAAAAAAAAAAAAAAAABAAAAAAAAA&#10;AAAAAAAAAAAAAAAAAAAAAAAAAAAAAAAAAAAAAAAAAAAAAAAAAAAAAAAAAAAAAAAUBgAAAAAAAAAA&#10;BAAAAAAAAAAAAAAAAAABWd4QECcAAACAYAEAACAAIAEIIyV2rdbQR9mMZ6hGq14niwIgQQQ5SKDh&#10;QhBI35BDGmELZahz9bfRik2VDfasKBwsCUjVIi/7d0TPEmBCYFv6fPyQyzPAV6kUv5cD/rVykJ1D&#10;Xzq2cBwyiRTFNLJwEQECBjJNaTWyeANGFGCwCASs4FBwRxVatIJRCzdBt6vQVQbVVrQXVutW7V1s&#10;MBQHwAqBwO1g0B9moBwbDxQf+C+D9eGD9eCg/Ar6+cHoF1d9Qfrr6+df1Vd88K6oN3X1wYN9B6rr&#10;gdIP3Tw14X0r6r66r6AAAAFaAAAAAAAwAAAAAAAAAAAAAAAAAAAAAAADAAAAAAAAAAAAAAAAAAAA&#10;AAQAwYAAAAAAAAAAACAAAAAAARxFxyCoxB4SBKkmoxF1R00hB0Lj2ZceUe4JGCCPRhHwwkqMIIIJ&#10;DiCKRBDBowggwiUWEL/lfV4QkYREIIGIIwGEGGETjACCIB4YQgQQUXEP7JE4IGMIKMGIIcIwwhQh&#10;Rii4jCAjKPcTtjVbCCyCAkEboGIAAi7ggAhRgRgRQgAjj4zihlELfPZdxz7NfVs8ikHG8AAAAwAI&#10;AAAAAAAAAAAAAAAAbgjkQQ0YReMIqEEEEETiCGDCGjCJxBBRhAhBGQxfCJYIELthHMgi8ghDBCMY&#10;Mw3BGFCUUCKIEXQJBQIXAiWhAIEn556EbUIR7jm8HVoQTtYgjEwj/RhMOMICLiwgluPfrBsK1wG8&#10;w3ghbggMEUwHCLsJMYmeCO7RYBmnggElTQruHgjGCHYGCLcIhj4QnCNMFsEX2/YGGEHvcaAFogiE&#10;YkGEBGEAGQRBEI2KIvNqLST3iR7XidbPDXZjeZiyX4Zoud4erek4PWGSRIiD2vB/xIFSOoxkQ6o0&#10;Too5HYUpJMg3SjbHyI0R/N1OW1usmgbkFLFCr/WwXwwQuXbizuUBr8KeEZNQiI4+8oSTifBZT2xj&#10;QUHmMUXsEjbb8cRNS6tS6EJKKN1ZaTuynIGfA6VbqJfDPfUqzAx1ywCET8StvklBWAAQAAAAMAAC&#10;AABAAAAAAADAAFPvM8zaWMbkqBFK4CUYPoMMKtRtUmZGa7uMI9ejXoon47gEPn6E7JbdAq/7qSwC&#10;LlQ9UNvNdaqUq32XRymcAgCUhEgWwUpyWrZM0gkAQUAc0O2KDYoY6G6n+FKSIjAQfuKiACDQAlBU&#10;MHnvCWUYLdZOfXDTr6+XeTMFO8/difuSaNY0sDWaikqwWUvr15V6J0JwbPEfxhz3xcGGNktquyrJ&#10;hIlpYbynS2HlHoTedPUdaS+uATHjpI4xECEu+LCuNLonVB8ABAIP/LLAYfbsx8EmHY+9DQ6EQs4W&#10;Cu/eIO3Q9jpUMm9jvQ8nnV8Z9O7zsFUrBrYkAAAAAAAAAAAADAAAAAAAAMAC7x8k+zfy73t2pbU9&#10;gWOIhYAIAAAAAAAAAAAABEAAAACAAAAACFDCiYU0KJ3BF1YSJgieCDQQSCMoIXBHcEKwjGCK8IN4&#10;R5hEoAsIoUdtBFGBGYghPYUQIUQhQofz4iEKFDLCLthhE8YhAJArojgQyRpCDI6WhjIMChRaEERg&#10;QkcQCYURHmwoTDgxhjikKMAQhAwoQIUowXQoUfCghBsYJghQo6bygCEDJEBhRiIxigzlAhrOInGI&#10;EbDJCQYGYJhECAGcXIEFJNcQTgiIM+IEIsD4mACJ488cDD4WCcEm38JkskVkLj9JIDUC51zC5yQO&#10;046UFyJKSvNTMgJ1JhUwpEbAnESRPXJFBkQTiROUo3OA8ScOEycRkhw8zhZkSo8eYGh4w4UDhh44&#10;4SDCKRhCiGo8jJBZiD0DzMAwECDmCFyGccYOFGIIzEZQZZ0qh2FwhBjIgMyagjhZ4DYIhicwIYHD&#10;zBuZEueZmkhEg6YHiqYgQAAAAVsJyBCBBPzkoIRCqoWyikyiJiUiiqohOsVPyPWD2ar4zVXxt+II&#10;EII5ohhhBBIgAijFEiR3/mCKhGEEWjFEQRxnEECFhGHx8b1p4PsLWRsQYAQSBEDGYZBARDD4yjhE&#10;E/pfDCDCCDj4ziCFENgjCFE376iACGEjHGDFxojCHGSC3k48FF0qZEEixEGUbBEFQeEjRPKwQEQS&#10;AGBEEDGQYERRGGjKIgkXVTwgiIYQwaNEEQCFFCIJESD/l/AnBKXm9SqJ8mwQ8QQEQRVRBBhiCFGA&#10;EOMYeGIN/DBAxABhG4ggIzCACIMogQ0XGAE+UP2PiEpc/g3qky67A2CIBCCCJBBAxARQwhAwglGa&#10;D5aAuAEEFGEQjHGIIYQQgUKEURBGGL7gs6zkUQUA42CAUSA6EEos0Gg819hzBF1CJb54wIJWtZNV&#10;WLKBEkCJZq0IioQCiqAqI+FWGotGgOiQlAQBSUSFhZv0uEAdCDUIPQgcK6EDMaI4ziNKcIVRoEWw&#10;ShAqa6AYMQGM4tvYIKqEeRunhqEIl4yDtBCLEESDEMIdgjEECwOcSVCPJ4EEdYKjpgOatxIAHg1s&#10;klG7W1DQQCUTEURrBRFWCJsIgxY8EBj+rhIt6uEawQWLnwgBaJGUbRI/ni3qYIRBB/x8IkxuqFEj&#10;s7g8IjeaCJYSyo5vllxYImiQkEMxFWOKe7mCB4RDky4RQxRQ0XlyBRFvbv+fvbu66wZapfJqPiaj&#10;c5ZIMwkEUXxsIhtFyQQGNvp/Li4RHfBGEMjACIMICLjJ+KwRxGhLYQKc+EJUAW9iLm+2CAQHBYQP&#10;0SBx2vZ0sEYewiO1/MggHaK9kEIiEIJBlRhAxnEyMuZiTCOIkSFggMfYIXCCiv5xLhEkfCDQGAwO&#10;CAR8WPFhXfuBgiLLBEGLg8HBAM38n//23ceRq0LBBoIVWWXDQt9sj8qsCjY84nEWRYo3qwQHLgKj&#10;//sWbp7Mxot4uEAwCnJvoXifcIV2B7dLT8UX5nNn9/EyHo01kHGIFEYY4/YTHCRPwxMHgKjxbrPa&#10;hcW0EKgSk8iKMnV/iGaMxlmSGC6lsEAiVgc3oijujq4QOEiYkLFqdqzqS5cv/4mTLvb7msCzTjQv&#10;jLIkUTXCBzlwgWSb1lY4tk2gg5hAI42I0FCf1dwhEEBSFGLRvYqKJtmyp9hECFFxCCaajg0ZbCi0&#10;YnQdtzvxMeJ0C41z0zRI49Ejrys4Kw40kiaiaBR5HI+SdnSo7KHfqEJKjKclqRPWLCdblqLs5Rfh&#10;OC5oxEiEFrtoZmXzlKW2AxYu5dJYJkG+y5DJEIKEWiPDokb7S9GhpFFU1JQj8YcSZ2llMXyvkHHh&#10;WpuVHx6FpKFUe21vQsQ/h2WW1klNRYxFT2WCQzWSx+LaOgFzqqy1S6UVHvfPR6moWvYhx02E2p3M&#10;OLTWwsm6Z0WTbruePRPgX9lH+8jkaNQTRCChlEjoJGQcNFuaBSRREih0HCto93t7dbbBc0N/p9/j&#10;dGgXcC/yIqVY85mPXluWi0n6w4yGaFEK11ny4n6YpCxQkZh/cgnN8yT0abJZyJCbCoSLxtvX3a4V&#10;vrX3tpodPYFF5Z08DlyZd1m5JBMBTct6Jbq7pFg2DM89mhfYhyM6WKcuTKzo3xOieRna3Z1NpAuW&#10;0RfV9Homr6H9P37dFoFIWiO+WLBxsxDCRUh2rbbGTCSvMSNl5kkJkG+jGsfmSKK5qxLRi+C0p0et&#10;4FcG6JtJ1CEIzIOx9qc26W6nPF9kzFRwqGo5MaJJ0VRI0dtGoDp+c+DO4FnpToMMcjEQ9yQuSjY6&#10;0aJtqDBAIQlMONq++mxPwrfxEno8J0aJTOSj8pOoHGzEMJHPCxGq0USa+ypg4mZFr6bRvmSK8VPb&#10;7F8ZGUaKE0Dk8w0EEgBE0YxtzrJSJwGEAwGXTfwhbCdTwGJjMz6U9jFy5nXr91vS+mWY2Jgo8Qkl&#10;Vy+A/O9AxokW9oiRUD3e7eHHHB5jIh7YpCWwcDhMa2L8a/k/08IN+J0EAxInbUYifTmx4b+J0bK/&#10;N1rghd9vhDllLy9l0ZTVvBAM2BmIbmOdBzBBYWNOEBz1bPKi7cX2RwQzfzrYbYQDH2CAOFIAo91w&#10;QCHx3lNqPTvvlnj4QAyYkKQ+FqKp9ycIBjGPxJ90Q3K7g2T+wg3GEBU5xEwmetsdtg4kBz4yIpRg&#10;7lwh1o7IyqMSDiwQ3jEmZNhCcmEM8YkiyYR8WCGUQszJiEZ/gs2PlSzB3CFRY8aOr3siGUQLuTbc&#10;Pi4kWKRk8QVggRBASFCNwhWankItZ2NMDfZbmRCLwFyA8c7rVn36vYQDY/i0LrZVfI/eqzXO4ILf&#10;J7CCdtoHH6cTo4uXAbgHkrLtFe9hRA7ZQRA4tvGoj08SCAXggUvR0OteEHwgG5+J02TeOCCQH8Tv&#10;dus21G0kmDYRRjYQBuxQIZtpDg4IFgPQhhDORx62TaxZ/N1ZeK6DxYg+Djw48WLC9+kKttTCC9BA&#10;RVigr/JBAhunILEQGIQQT7AW7PDxurp2JEz+jeqL789OPLhAIloIIqjxour9+sB6CCjkaNB4QaGh&#10;oFFvFsslfeIxMEDgBncZ43KL1fk/m9/73J3c0g0d//e/3nu6DqA749YXCB4kPri71R5v9/ljKQI5&#10;OoY2YiH/QKest+xoGNjeXh5o1c3gi1CL7Q/zwA1kQmgVJFbGckTRFlG9yGV8v8mAo0AFsLnaLgA3&#10;I2cQ2IANPxWS3pYb+okQXR9OvmuVaYFLT6F9xob6OpjmzUcHj/WB6iUvEQ797BKaduQkHuAeYrpU&#10;SBmTk1JoH3vdz3WDqAK51h7jRYlWcpzOiA0UfmjRTY45Vsy85bdDleA5IkXWcyJ3lxssUc22V1eo&#10;50vseS0NtndIE7qCr+72GSibc9ViRoY3MngOT+Rvwp6PMApCOioUHiR6Z6SaAwuZyWRIoPIZrhCZ&#10;oA7kasQYANZ9ecmUoCy80WkzqFfLjxMR2OqNfkHjZSbbSA1y2SYPu/96d4aD2WmxRwQoQUdgN6FP&#10;Q9y5O946DxycYSFYpEQtgPmnIb0+hF4AVmVQKNiiocHADNwREelkwP08C0XmyZbe7RWTu6KI/qWw&#10;2Oj7rY4K1kvypGlxFEFZeJgFlNhoYOAImxHc03eS7JabDRm8o+Vyoffyd5vTQMTFMlbN5FTf8pu8&#10;2UQiJLz4x6XK1D7ey2fcEFggt2ons7Vuty5c/smTdze95+sg0EYjACEkXAXDRGBgIRiMAxgEsMMg&#10;AyWCBSlM+3a2bbOoghGDggmEDr+aLhAKhY1640EDgdYQDBRYb1Xyb33CIMHhAIIxhY3uwMXAGL77&#10;BCoIVhDcbEiRNjkfbF8SPhCsIJGhYSCGVsERkEB2y+JgcIgwgOL6HggyUEAghESCA7w3zKAGJEiI&#10;SBsFEgHXgw/joYgUBQwMQKAvjoSIwyDEhgt8Ql5GtIVoK8ESkLw5YRFFJOIoKTK3lWYl/ZLM/cy3&#10;tuy3YsS8qblMl0u4JH+vt35/pvydG4R+kM8y/dOl9TMj6XqARuh2gLZpOZGP32+RzPyKQzMsXoj/&#10;b7yLR56W5EajefTUYvK0OmP0hMg9SFem8I1EPSJp5f7zZxDoCoHd+t+97Zf8n+pPpEBpiemv9LyY&#10;yOt96ZPiO5ft+bcnu6Urb6IJAbKI1hdKWbaWpiM/3FmZenq3QvjMtQEKkRGe+b9pAAAAAVwAAAAD&#10;gAbu14AAAAB+nhYAGRlxWq29EBZjdvHXwhTRr/gYAAoABgAPMZeBBVIv3IiIxgBkFgKAADQWK73P&#10;XZPilDwAAAAAAAAAAAzLPGcsZMJFmAAAAAAAAAAAAAAAAwaAAAIR4kTQ0SsfXIxkF6MAyKh+kQAA&#10;AAYVna5ZwwABAJgAwBAMAAAAAAAAAAHJ0DA5QEAgAAAAAAAAAAAAAAAACihJU8ca7KS8ASAYDQc9&#10;GDXOBP+UZMuxwxAZw2AhwXBKY22DYxsAAAAAAAAAAkrIBiu6uV2JgAAAAAAAAAAAAAAN7FKhMAe/&#10;vbW7tWxFWNQLdUqhxaQ+ROBAAhECYOWnWQYboaOtF71ugAAAAAAAAADTeF3pmAwBoAAAAAAAAAAA&#10;yDTL55SJTbNAbfWx0SFaWr/g9fhLATa/de4cfSahrDwUgAkmwAAGxpt0AAAAAAAAAABoYMAABPAB&#10;1AQAAAAAAAABdaE2kOQDYiAHEeUDMZWqI5LI6yUDKLdA/k52lgEDJ7oXnhiSB0SQzWwTmLAAAABG&#10;h4SX3xoxVOTXkdwA4nGgggAAAAEBk/MQBoBgAAoI0sFG/C2wYIEAA1A2VXxLGWO8a0IqVZzZNG9T&#10;94wAAAAAAAAADmUNmNoUUuiMJdIxcbIhx/FAAAAAEjhdUAZJJVus7Kn3DM2+ixgFAGxkafBzMYBB&#10;+iiAkloo2AAGwAGAAQFIAAAAAAAAAAYDAAAAAAAAAAAAAAAAAAHYSaAP6MsYn+R5JipDAAAACBRC&#10;kAgAAAAAAMLkuRErobEdIjt4qWtRNNAAAAAAAAAAIGAAAAAAAAAAAAAAAAAAAAAAAAAAAAADAYDA&#10;AAAAAAAAAAAAAAAAAAAAAAAAAAAAAAAAAAAAAAAAAAAAAAAAAAAAAAAAAAAAAAAAAAAAAAAYAAAA&#10;AAAADAAAAAAAAAAAAAAAAAAAAAAAAAAAAAAAAAABBOGFl+cCQAAAAAAYAAAAO6SAAHvHZQoGAAAA&#10;AAAAAAAAMxR4AAEmpbNHHwPAEQAgAAAMAAAAEABaig/90aDzdYAAAAAAAAAAAASsgABlHBucAbCA&#10;EkmceJrYlSQAAfBIARLwAAvSzAACG78CASkHSRgwAAMWYAAAxR4nLgtCUGjIIAyEAAxBgAAUZAGo&#10;8iEGTyAMdAAAGo/UwAHJi1DN9uMtPCXKAAHhHDEMZPVM84AASJzAAEX9Tku8alkZJUv8rGAGfm4g&#10;aA4Chj24MAASJiBuNqi5mavDGIYdjywAYqLgd3BjGFvMAAcSHSVnljO5OBiQAAAkKDbJ0hOkvC+X&#10;LkYAQNMqj6AAAAAAAAAANYByJoAAAAC1raX1qJLu7FZdiYwTBAW5hppQmc0EQIZtAngRDGdAgCAA&#10;IAEAAUBAAAABk+1iE6ABgAAEl+LXUauEcTQumpN6xi9LQV7bb3WsbAGgAGA5KiQcAAAAQCd+rXaD&#10;eCVPsAAAAC7GgBYAACAAAAAAAAAAAAAAAAAO125l1SBTtIYAAAAAAgAAAAAAAAaBAACCp8XtugBg&#10;AAA/TihKprEZ+zVVO8lgDBAAGVHvC5e7GRhwCAAAABgYAHgCY4xwAEmhAwGDAAAQI7kOd7N9iKG3&#10;8Jmc9gCAABgnR0hoQEgAAAJovut44fgvqiD3vrmSv22BiBYCAQAAAADAAAoDAAAGAgBhKDp7vEe4&#10;poAFtq5lNPdPtkxtSXd74WAjQBfmao0D0wS2ihWGAYCKhaRhJm5yR2AYGwGAAAAAGOAwNAAGAABx&#10;yQ5D2YSNd01AYriKVNPqSWp/ZEnwFO+yC6qBgUDBPgIXZWaQjShdiACPIAaAYAEFoPw+3bCNsn3L&#10;XbQZAhgMBlJCRQlAAAAANphQU8y4zIiZBJXvjAAEAAANgMAAAAAAAAAAAAAAAAAAAAAAAAAAAAAA&#10;AAAAAAAAAAAAAAAAAAAAAAAAAAAAAAAAAAAAAAAAAAAAAAAAAAAAAAAAAAAAAAAAAAAAAAAAAAAA&#10;AAAAAAAAAAAAAAAAAAAAAAAAAAAAAAAAAAAAAAAAAAAAAAAAAAAAAAAABgAAAAAAAAAAAABmJRCB&#10;ogEAAAAAAAAAAAAAAAAAAAAAAAAAAAAAAAAAAAAAAAAAAAAADAAAAAAAAAAAAAAAAAAAAAAAAAAA&#10;AAABYd4wECMA4ADgAACAgAgACDAhBAnKq1u63Va3NSknb3W5W7W5a+VV9VV9dVdX/VXfAr+gUF10&#10;DWg7++Dvp9fV/BnfXglcCV1dXhV3h+g9V/X0vqqv67vlXUGD/06fVV9dVV1fBoPUG6/rDB+8Lu+7&#10;vqoP11V1d9fAVFUlS+lRfldXFdQAAAFiACAgAAgEAAAAAAAAAAAAAAAAAAAAAAACMgAAAAAAAAAA&#10;AAAAAAAAAADKCAAAAAAAAAAAAAKAAAAAAAhSSAYlAbIFpGInGEKhShGAVi4lGMkQgqFFxyGCFEQo&#10;IUKOLqOIGQghAvtIEFzjph8+cTJCTky4VAgYohJECJCZIyAKInEyQGhkCMTiZhMDEGwphaYXKGkw&#10;qTGVkCCdIQScpwThkCRE+B2BAnTApjdjE4JiTFTM8wEGfM2Bkpss4UZCcbEtgBMGZnFmACJ404ce&#10;PMvMTQUzM0EDYw08JkFmOCZCIEjBAjwmAOeNOACHRRwsr6TzAtDRMizZZkyRScAwKxtQwTMpoYcZ&#10;giza1lHiDJFnmbEoB6DCMThhkjzpwo6YTzQiOIwi00AiQJlVQ02WQxWeZk7BmCDmFd05kUEGgQPG&#10;HDjBGcZ0JHBIS+YIB4NCsmZFFPHg4WeLPHGQyzQ5OHmWxkyYqeKMkK04jhBggrGdqJ48afMjUGEo&#10;h2JwcQMEosySTUJwTKbVjyPkPHgPEHjSFZpzAnm6GBwTCrmQAdMthyGk5rHjjIMcEyQ1ThpxGUOQ&#10;uZrYwYqasQeZPmAUEcZ4kwdHmc8gyYI6YEDADERCTBpzkmUnEyRPgUNDXbQN4FZIRMEtyEsYIUw1&#10;8g7ExTcrqtzbFZxiVjKieGMxLUrOLSsYAAABY0dhLVEiMAQil2QUglqWSWWoIoiLKsogGBKkT0oE&#10;FZZVACpHIVLlySGuM/f8CsJf/aYvlQjOc7/2pe/6VSC5b51F6fLN4dbhFiM8CFTIsqkvJ9Zoizfw&#10;U2ASQuV9uWwsWq9JC8kuyfGVKSH+lQiiePfRBfmCkRmR9jPa4zpORX5tPXeWIIjct+3OmxF1PlqW&#10;+d/vN57zFyoRixYste23Sc8+dedpp1IiNS9Ux4sVbyrOkkLK4z7FaJfCbg+2lHgwtcZlQ9+k1072&#10;uyTczQYtwjNu3yC7y33P90/Iw+ZYusMKyGXYUsLg1lka8lFIz1xT/CN4fTkZz5f9IUzWdmf1f/l0&#10;Mi+nyL0f5ksMi2eVeZxmRmT41+r9W8kmvjg63lhHEPzqszTFpCCsMy0BfWdDRUYsW4s3SZL7UvNZ&#10;6Q5FoPS/NIEjIyNeVT32upNoZHtlRyNG4q5KneT7ZJjJTMlvLXmCgY8WLFeMzP2VeeZmZmeZmZmB&#10;TxHvjMONp+Zkao88BqLzxxiVIzVeeZmqMDQKZkq/TBm562M8fYlRKz91XtjALGZKv0AAAAFp3hAQ&#10;JwAAAIAAAgMAIAAgAQBAi9BkF1vct6rc1UF1vUu6fL6+r6v67r6rvl9V/SBIL/51wVXBV3h3dVBQ&#10;XX9dV9311fL+n1VX1Vfwaququr+gevq6v6VVXXV/S6+6VfAq+V3Xf0+vvrqgdV/V8Bc4KB9QLv6V&#10;r6N910lXX0AAAAFqAAAAADAAAAAAAAAAAAAAAAAAAAAAAAAADAIAAAAAAAAAAAAAAAAAAAAAAAAA&#10;AAAAAAAAABgAAAAACQKUk8bhBsYgdcchGhQRhIiFHSTwpIGkIKhACY5hyXwHE4ieoGX1wMsBhOJk&#10;EFph0wiGJjgYhThgY5hJikotnHyUFxUwtJNwlMIShXQmFJPwVTCpBiJDmFwMKTmTiJJNJ2MyRAGJ&#10;ikukIqnEyCE5xE4+YQbqwQkAaYzxRxEzhR4g8aYRCx48rMMTKIyEssxc5MVOZBwYiIHiTxpVg4WJ&#10;iElLkGI2Qd44eYrBGDCwZyiETENPHHjj00xssAzEoTBDJkSY8eeRI4JDTyEJSaeOMAFDCKzhpkJO&#10;g8YQhMAcOMzZQTjphU6mEkoQjzFJEiZAhicXA1rOgQGXJmtMOkPJa3mGzFMKCJwPyDeYEDFIZh0k&#10;wNJhMmXIAedOmSBmRAQEgj5IDzjMExkAICBqpphMw4xE5jQUh48zA+CRuw4E42cROPOTiMCOcIB4&#10;DXJmVfBDBg0ccICTGMmFCScEDNCkgw8DM2IpU+TGEEw1jsOWdBM2Jyoa5xQ2yOKDWYzNkwFLxJGm&#10;fKG8hYoyHYYAAAFrRyMogi5ZCEokRkiKAIK5J1kZqUCCXJEE1UIbueI6Q8tfa5npQRHi0LliTEtw&#10;Kli7bI9OTbEs+Fk21FSyA0xlEknM8uR7BI7+o1RGfH2dNi5MWeGTI3zQv2T79aE50SPbmuLW+13U&#10;jK/Izbc7HvpC3uuszXGnNaWcX/T2nKT7iOIn2Edz33nByDwyMlLdJ8ZW+TLyMp3pEF9DLFea38fv&#10;iMjS7sapU/NaSVW591uVb7gmRGn236tDC/pPNiDqu2pYZyYsWLiGHznin5GTcRxFtljI5tv+yyO2&#10;1Qd/fS7eml5JCM/00p1vyz6eRcMiJd5c/oPpNjScFp8k266+o639YaQ8vhlaa8M0uZGqzVL/9ebX&#10;gteT7gcciM/nqMyCmR/pdjIz7CN9wbj4QRvjvztu2u95+uMMyL9TPfmGZGZdt7323dOYdhEZlann&#10;41k1jzEPTLw7DMlvbGfst56RvW1Mz8Z74EMfpmRmZzNbwYZmaxrAfH1b9bGeZnv6efPfY1vY1vAA&#10;AAFx3gAQJwAAAIAAAgAAQIAgwIAgRK1uqq3q4CQG5brdVfQN1XfLvq/rquu+vqr+ny/rvv6+v6uq&#10;6qquq/pVRaldfPlf1XlV/Tp8q/pXfOn1XVdX9PlXfOurqu++v6+q/6+XVd9X9L+v6qurrqrqCguC&#10;q4x6u4o8quAAAAFyAAAAAAAAAAAAAAAAAAAAAAAAAAAAAAAAAAyAAAAAAAAAAAAAAAAAAAQhgAIA&#10;AAAAAAAAAIUgACAAAAAjF64UchThRSFFowCUIOhAwg5IRLmFJQhTiJhEJMaUHjZJBrkAqcpBDJON&#10;nForQ0kKycTMGdnFSCXMKnDNmSZVmgYmQhqDjM+P2BMKkCgzBIduJhEM8WYjQwIYEJazQMpQmCaU&#10;LmCHDxJ4SZ44wTnAOHnoBs42UaEZCu1jTgg2eZCWcPMIsNHGIXzhx4gAyLQxXYUSjYFqYIdOFiQV&#10;Js0EgqEqhJwyJsRkE8kIhPSAp0sCBSxKBOCBEyjKHIZIRImCJBjEotOcgvMGSfEgOEwJABUkpsqy&#10;QEwksTQMVpAsYAoqBiKSipOOmZMKeceQpYaBdJcTnIIuYSnECcVIIZhylGxM7IfMInDJVCJkSJOF&#10;GACUMGWAmZhsw2coESKPHmDBmiUo8WbTwbBgSDDTDUwycQTi51OPlrPkGBLICTmE5SCDyQTYiWJd&#10;CZTHOKS+i0kFHao7cLISRJEgz5mO3CGEWgZdnSHxbhGbgJmsBRdqAAABcyuRRChoCpFKRBBSF2WJ&#10;dRSNWsQV1CMgWqCrrEqkjaHfo3XpWhNuU8a8uQasIpMAAvjKlHk+33+pitSmVelizPj/1vAd/tAf&#10;PsMu932mJT0mmJYdPivCOvVFaYD0ya8vuDv0aM6ILSrd/78zpDOf8Rp+XXFMK/uJftD/TtMQYUm2&#10;YinwHW8B03IoRlv0j5PdfGtNftvmAdhH+vjUiNYZPjIpHvkbn/pjO5nv1Mj32J4Szq/goZGSwjL8&#10;f+l6txTR6ReSIONNSOsIvXktNSMn+p888EEj/d/T1Mj1mg1f3y9S/WhPNekh79oaYlIyeE0N6RZy&#10;PacmMysRGedOvUTXaTOUtxHLlvzSesP23tOV91bpTO6Ij98REfdzedP3L2118txFfnWbsjFxDlXP&#10;WEuObC6RwDEGMsDT/fKXIzPxnvn4jIzz577CEZgmZ/p7+tjG0zo8zVGZ54yM88qRmeDiM988z1UZ&#10;tjPM1RqjAI7vqvIAAAF53gAQJwAAAIAAAgAAQMAggIQRkSrXa1dat2rqtauqrVa3NzdfLvl999dL&#10;vqqgSC7ul/V4ZdfwLgoLq6/pcFBdA3ddLqvu+uCvnSOauv6QPu6Q1X9Ony75Qf+q/r6V3T66V119&#10;X9L6uv6dK/5VwYH9Pl3V0+g0H6uq+43GlSlBZ+vMdKkAAAABegIAGAAADAAAAAAAAAAAAAAAAAAA&#10;AAAABmAAAAAAAAAAAAAAAAAAAAAAgAAAAAAAAAAAAAAGAAAAAAEKKQhRyL1GELjlcIww5jIlwuEE&#10;F3rNUbE4J0HhEwTISRiTMyxICTfy5znIhvPmInFJykEMzik4U5S7BSqGMsSiEjIqQhYJBgySQlNk&#10;NLMmFQ5E28xRVE4wkhBwJ4HYI6fPkyECKe8DYjNcjcaY9OM0WZIWPGHjzxBI+V4uNDEHJkQSjQDU&#10;nj4PGnBOFmSDHCjKIjjBlLPEmBJwCYJPSz5JUE2SSjkOYaSIIlg5QrROJKkIG87LMl5OgrzZ2ZnR&#10;IGsiIpMVhMLnETBnKEmHyEJUgwHzijh5gJRgQwEhJr0DSYOJUeJMGHMkMGAiJ88WfMVYwEs8UYlm&#10;ZISpwo0IzdzzCDMqnBklAgJZ6QYwkiDwOtJFUISQiYkCgS1tJRhOLnFElFkCck3nAmGzjoDsHLAy&#10;pMXyUWT5znnjjhphsTNiUUxFxgzjbkjEMDZsOBMLkCDnpWzAzJCxI4jOxg8cZic6cMBwTeK8RG6E&#10;RWousrQJvmHkNRsE0JzIGKk0UQV5CoS6VgUqgAAAAXsp9EkLQgUSRSxCgqAIL9g5CFEIHQKKIIwB&#10;SdNMRl5tp4ifGT8j7MXJfgXhLSPWjJdNdyO971Fl1dhFj7nX8CLiSxarxTJokuWnIw6XTO00jFme&#10;8RhFcbbF1sFbkRt+VdzgW1GWpP789vzzxcZGXveVLrY00tTz06VF4dhb+nqvh+3xqvFxD72MjyHT&#10;LeVf+Zr1n3hp43N100vEVnoZHWGpqzMMzIyXn9pSr3qkZeZ1li5SH/3drt4jnX8sVKd6So81R/LZ&#10;Hd7KxcgtNgYMeh8iVRkFTuLplac4Vk38RPd2DPVR/nldMyL3LfyFf3p/xmFveIMq31MyPsIt99f7&#10;/fTeDpcXLvyUt8g773vUu0My33rdn6fQMnxluWlSm1LrCrtXclpUvPaaU+ZYj5N+5GUsByZb67kb&#10;D5b9vhF1mTZUfuq8/IPusZ6efVfoB7kfkfjRmR+/kCRib/lvmek+XkZ+X/o23tvPxnqM8zVfpnnv&#10;I1BLAwQUAAYACAAAACEAyfo5B9wAAAAFAQAADwAAAGRycy9kb3ducmV2LnhtbEyPQUvDQBCF74L/&#10;YRnBm93EGJWYTSlFPRXBVhBv02SahGZnQ3abpP/e0YteHgzv8d43+XK2nRpp8K1jA/EiAkVcuqrl&#10;2sDH7uXmEZQPyBV2jsnAmTwsi8uLHLPKTfxO4zbUSkrYZ2igCaHPtPZlQxb9wvXE4h3cYDHIOdS6&#10;GnCSctvp2yi61xZbloUGe1o3VB63J2vgdcJplcTP4+Z4WJ+/dunb5yYmY66v5tUTqEBz+AvDD76g&#10;QyFMe3fiyqvOgDwSflW8JH1IQO0llNyloItc/6cvvgEAAP//AwBQSwMEFAAGAAgAAAAhAJoNvRjq&#10;AAAAIAIAABkAAABkcnMvX3JlbHMvZTJvRG9jLnhtbC5yZWxzvJHNasMwEITvhb6D2Hsl24W2lMi5&#10;lEKuJX0AIa0lEUsrJPUnb1+REqiDc+1xZ9lvZtjN9jvM7BNz8RQl9LwDhlGT8dFKeN+/3j0BK1VF&#10;o2aKKOGIBbbj7c3mDWdV21FxPhXWKLFIcLWmZyGKdhhU4ZQwts1EOajaxmxFUvqgLIqh6x5E/suA&#10;ccFkOyMh78w9sP0xNecLdvA6U6Gpck1B0DR5faI+LqnCmeSoUqOobLFKCGi8Oss9/zIJxLr1cMV6&#10;pdav/wvpj4CxrrQTPrTalylO4sBTtNcy9P+ToT9nEIu/jj8AAAD//wMAUEsBAi0AFAAGAAgAAAAh&#10;AHbgSV8YAQAATgIAABMAAAAAAAAAAAAAAAAAAAAAAFtDb250ZW50X1R5cGVzXS54bWxQSwECLQAU&#10;AAYACAAAACEAOP0h/9YAAACUAQAACwAAAAAAAAAAAAAAAABJAQAAX3JlbHMvLnJlbHNQSwECLQAU&#10;AAYACAAAACEAPnJvwb4CAACRBwAADgAAAAAAAAAAAAAAAABIAgAAZHJzL2Uyb0RvYy54bWxQSwEC&#10;LQAKAAAAAAAAACEAqZIjRQo2AwAKNgMAFAAAAAAAAAAAAAAAAAAyBQAAZHJzL21lZGlhL2ltYWdl&#10;MS5wbmdQSwECLQAKAAAAAAAAACEAVL3G9VbJAgBWyQIAFAAAAAAAAAAAAAAAAABuOwMAZHJzL21l&#10;ZGlhL2ltYWdlMi5wbmdQSwECLQAKAAAAAAAAACEAnnllgMNkAQDDZAEAFgAAAAAAAAAAAAAAAAD2&#10;BAYAZHJzL21lZGlhL2hkcGhvdG8xLndkcFBLAQItABQABgAIAAAAIQDJ+jkH3AAAAAUBAAAPAAAA&#10;AAAAAAAAAAAAAO1pBwBkcnMvZG93bnJldi54bWxQSwECLQAUAAYACAAAACEAmg29GOoAAAAgAgAA&#10;GQAAAAAAAAAAAAAAAAD2agcAZHJzL19yZWxzL2Uyb0RvYy54bWwucmVsc1BLBQYAAAAACAAIAAIC&#10;AAAXbAcAAAA=&#10;">
               <v:shapetype id="_x0000_t75" coordsize="21600,21600" o:spt="75" o:preferrelative="t" path="m@4@5l@4@11@9@11@9@5xe" filled="f" stroked="f">
                 <v:stroke joinstyle="miter"/>
                 <v:formulas>
@@ -2487,6 +3656,118 @@
 <file path=word/numbering.xml><?xml version="1.0" encoding="utf-8"?>
 <w:numbering xmlns:wpc="http://schemas.microsoft.com/office/word/2010/wordprocessingCanvas" xmlns:cx="http://schemas.microsoft.com/office/drawing/2014/chartex" xmlns:cx1="http://schemas.microsoft.com/office/drawing/2015/9/8/chartex" xmlns:cx2="http://schemas.microsoft.com/office/drawing/2015/10/21/chartex" xmlns:cx3="http://schemas.microsoft.com/office/drawing/2016/5/9/chartex" xmlns:cx4="http://schemas.microsoft.com/office/drawing/2016/5/10/chartex" xmlns:cx5="http://schemas.microsoft.com/office/drawing/2016/5/11/chartex" xmlns:cx6="http://schemas.microsoft.com/office/drawing/2016/5/12/chartex" xmlns:cx7="http://schemas.microsoft.com/office/drawing/2016/5/13/chartex" xmlns:cx8="http://schemas.microsoft.com/office/drawing/2016/5/14/chartex" xmlns:mc="http://schemas.openxmlformats.org/markup-compatibility/2006" xmlns:aink="http://schemas.microsoft.com/office/drawing/2016/ink" xmlns:am3d="http://schemas.microsoft.com/office/drawing/2017/model3d" xmlns:o="urn:schemas-microsoft-com:office:office" xmlns:oel="http://schemas.microsoft.com/office/2019/extlst" xmlns:r="http://schemas.openxmlformats.org/officeDocument/2006/relationships" xmlns:m="http://schemas.openxmlformats.org/officeDocument/2006/math" xmlns:v="urn:schemas-microsoft-com:vml" xmlns:wp14="http://schemas.microsoft.com/office/word/2010/wordprocessingDrawing" xmlns:wp="http://schemas.openxmlformats.org/drawingml/2006/wordprocessingDrawing" xmlns:w10="urn:schemas-microsoft-com:office:word" xmlns:w="http://schemas.openxmlformats.org/wordprocessingml/2006/main" xmlns:w14="http://schemas.microsoft.com/office/word/2010/wordml" xmlns:w15="http://schemas.microsoft.com/office/word/2012/wordml" xmlns:w16cex="http://schemas.microsoft.com/office/word/2018/wordml/cex" xmlns:w16cid="http://schemas.microsoft.com/office/word/2016/wordml/cid" xmlns:w16="http://schemas.microsoft.com/office/word/2018/wordml" xmlns:w16du="http://schemas.microsoft.com/office/word/2023/wordml/word16du" xmlns:w16sdtdh="http://schemas.microsoft.com/office/word/2020/wordml/sdtdatahash" xmlns:w16sdtfl="http://schemas.microsoft.com/office/word/2024/wordml/sdtformatlock" xmlns:w16se="http://schemas.microsoft.com/office/word/2015/wordml/symex" xmlns:wpg="http://schemas.microsoft.com/office/word/2010/wordprocessingGroup" xmlns:wpi="http://schemas.microsoft.com/office/word/2010/wordprocessingInk" xmlns:wne="http://schemas.microsoft.com/office/word/2006/wordml" xmlns:wps="http://schemas.microsoft.com/office/word/2010/wordprocessingShape" mc:Ignorable="w14 w15 w16se w16cid w16 w16cex w16sdtdh w16sdtfl w16du wp14">
   <w:abstractNum w:abstractNumId="0" w15:restartNumberingAfterBreak="0">
+    <w:nsid w:val="05CF0EAE"/>
+    <w:multiLevelType w:val="hybridMultilevel"/>
+    <w:tmpl w:val="BD922B38"/>
+    <w:lvl w:ilvl="0" w:tplc="8076CBFE">
+      <w:numFmt w:val="bullet"/>
+      <w:lvlText w:val="•"/>
+      <w:lvlJc w:val="left"/>
+      <w:pPr>
+        <w:ind w:left="720" w:hanging="360"/>
+      </w:pPr>
+      <w:rPr>
+        <w:rFonts w:ascii="Times New Roman" w:eastAsia="Arial" w:hAnsi="Times New Roman" w:cs="Times New Roman" w:hint="default"/>
+      </w:rPr>
+    </w:lvl>
+    <w:lvl w:ilvl="1" w:tplc="40090003" w:tentative="1">
+      <w:start w:val="1"/>
+      <w:numFmt w:val="bullet"/>
+      <w:lvlText w:val="o"/>
+      <w:lvlJc w:val="left"/>
+      <w:pPr>
+        <w:ind w:left="1440" w:hanging="360"/>
+      </w:pPr>
+      <w:rPr>
+        <w:rFonts w:ascii="Courier New" w:hAnsi="Courier New" w:cs="Courier New" w:hint="default"/>
+      </w:rPr>
+    </w:lvl>
+    <w:lvl w:ilvl="2" w:tplc="40090005" w:tentative="1">
+      <w:start w:val="1"/>
+      <w:numFmt w:val="bullet"/>
+      <w:lvlText w:val=""/>
+      <w:lvlJc w:val="left"/>
+      <w:pPr>
+        <w:ind w:left="2160" w:hanging="360"/>
+      </w:pPr>
+      <w:rPr>
+        <w:rFonts w:ascii="Wingdings" w:hAnsi="Wingdings" w:hint="default"/>
+      </w:rPr>
+    </w:lvl>
+    <w:lvl w:ilvl="3" w:tplc="40090001" w:tentative="1">
+      <w:start w:val="1"/>
+      <w:numFmt w:val="bullet"/>
+      <w:lvlText w:val=""/>
+      <w:lvlJc w:val="left"/>
+      <w:pPr>
+        <w:ind w:left="2880" w:hanging="360"/>
+      </w:pPr>
+      <w:rPr>
+        <w:rFonts w:ascii="Symbol" w:hAnsi="Symbol" w:hint="default"/>
+      </w:rPr>
+    </w:lvl>
+    <w:lvl w:ilvl="4" w:tplc="40090003" w:tentative="1">
+      <w:start w:val="1"/>
+      <w:numFmt w:val="bullet"/>
+      <w:lvlText w:val="o"/>
+      <w:lvlJc w:val="left"/>
+      <w:pPr>
+        <w:ind w:left="3600" w:hanging="360"/>
+      </w:pPr>
+      <w:rPr>
+        <w:rFonts w:ascii="Courier New" w:hAnsi="Courier New" w:cs="Courier New" w:hint="default"/>
+      </w:rPr>
+    </w:lvl>
+    <w:lvl w:ilvl="5" w:tplc="40090005" w:tentative="1">
+      <w:start w:val="1"/>
+      <w:numFmt w:val="bullet"/>
+      <w:lvlText w:val=""/>
+      <w:lvlJc w:val="left"/>
+      <w:pPr>
+        <w:ind w:left="4320" w:hanging="360"/>
+      </w:pPr>
+      <w:rPr>
+        <w:rFonts w:ascii="Wingdings" w:hAnsi="Wingdings" w:hint="default"/>
+      </w:rPr>
+    </w:lvl>
+    <w:lvl w:ilvl="6" w:tplc="40090001" w:tentative="1">
+      <w:start w:val="1"/>
+      <w:numFmt w:val="bullet"/>
+      <w:lvlText w:val=""/>
+      <w:lvlJc w:val="left"/>
+      <w:pPr>
+        <w:ind w:left="5040" w:hanging="360"/>
+      </w:pPr>
+      <w:rPr>
+        <w:rFonts w:ascii="Symbol" w:hAnsi="Symbol" w:hint="default"/>
+      </w:rPr>
+    </w:lvl>
+    <w:lvl w:ilvl="7" w:tplc="40090003" w:tentative="1">
+      <w:start w:val="1"/>
+      <w:numFmt w:val="bullet"/>
+      <w:lvlText w:val="o"/>
+      <w:lvlJc w:val="left"/>
+      <w:pPr>
+        <w:ind w:left="5760" w:hanging="360"/>
+      </w:pPr>
+      <w:rPr>
+        <w:rFonts w:ascii="Courier New" w:hAnsi="Courier New" w:cs="Courier New" w:hint="default"/>
+      </w:rPr>
+    </w:lvl>
+    <w:lvl w:ilvl="8" w:tplc="40090005" w:tentative="1">
+      <w:start w:val="1"/>
+      <w:numFmt w:val="bullet"/>
+      <w:lvlText w:val=""/>
+      <w:lvlJc w:val="left"/>
+      <w:pPr>
+        <w:ind w:left="6480" w:hanging="360"/>
+      </w:pPr>
+      <w:rPr>
+        <w:rFonts w:ascii="Wingdings" w:hAnsi="Wingdings" w:hint="default"/>
+      </w:rPr>
+    </w:lvl>
+  </w:abstractNum>
+  <w:abstractNum w:abstractNumId="1" w15:restartNumberingAfterBreak="0">
     <w:nsid w:val="08C75CCF"/>
     <w:multiLevelType w:val="multilevel"/>
     <w:tmpl w:val="8C3203F6"/>
@@ -2599,7 +3880,7 @@
       </w:rPr>
     </w:lvl>
   </w:abstractNum>
-  <w:abstractNum w:abstractNumId="1" w15:restartNumberingAfterBreak="0">
+  <w:abstractNum w:abstractNumId="2" w15:restartNumberingAfterBreak="0">
     <w:nsid w:val="10F669B1"/>
     <w:multiLevelType w:val="multilevel"/>
     <w:tmpl w:val="146E0212"/>
@@ -2712,7 +3993,343 @@
       </w:rPr>
     </w:lvl>
   </w:abstractNum>
-  <w:abstractNum w:abstractNumId="2" w15:restartNumberingAfterBreak="0">
+  <w:abstractNum w:abstractNumId="3" w15:restartNumberingAfterBreak="0">
+    <w:nsid w:val="13462B9A"/>
+    <w:multiLevelType w:val="hybridMultilevel"/>
+    <w:tmpl w:val="DA00E2E6"/>
+    <w:lvl w:ilvl="0" w:tplc="8076CBFE">
+      <w:numFmt w:val="bullet"/>
+      <w:lvlText w:val="•"/>
+      <w:lvlJc w:val="left"/>
+      <w:pPr>
+        <w:ind w:left="720" w:hanging="360"/>
+      </w:pPr>
+      <w:rPr>
+        <w:rFonts w:ascii="Times New Roman" w:eastAsia="Arial" w:hAnsi="Times New Roman" w:cs="Times New Roman" w:hint="default"/>
+      </w:rPr>
+    </w:lvl>
+    <w:lvl w:ilvl="1" w:tplc="40090003" w:tentative="1">
+      <w:start w:val="1"/>
+      <w:numFmt w:val="bullet"/>
+      <w:lvlText w:val="o"/>
+      <w:lvlJc w:val="left"/>
+      <w:pPr>
+        <w:ind w:left="1440" w:hanging="360"/>
+      </w:pPr>
+      <w:rPr>
+        <w:rFonts w:ascii="Courier New" w:hAnsi="Courier New" w:cs="Courier New" w:hint="default"/>
+      </w:rPr>
+    </w:lvl>
+    <w:lvl w:ilvl="2" w:tplc="40090005" w:tentative="1">
+      <w:start w:val="1"/>
+      <w:numFmt w:val="bullet"/>
+      <w:lvlText w:val=""/>
+      <w:lvlJc w:val="left"/>
+      <w:pPr>
+        <w:ind w:left="2160" w:hanging="360"/>
+      </w:pPr>
+      <w:rPr>
+        <w:rFonts w:ascii="Wingdings" w:hAnsi="Wingdings" w:hint="default"/>
+      </w:rPr>
+    </w:lvl>
+    <w:lvl w:ilvl="3" w:tplc="40090001" w:tentative="1">
+      <w:start w:val="1"/>
+      <w:numFmt w:val="bullet"/>
+      <w:lvlText w:val=""/>
+      <w:lvlJc w:val="left"/>
+      <w:pPr>
+        <w:ind w:left="2880" w:hanging="360"/>
+      </w:pPr>
+      <w:rPr>
+        <w:rFonts w:ascii="Symbol" w:hAnsi="Symbol" w:hint="default"/>
+      </w:rPr>
+    </w:lvl>
+    <w:lvl w:ilvl="4" w:tplc="40090003" w:tentative="1">
+      <w:start w:val="1"/>
+      <w:numFmt w:val="bullet"/>
+      <w:lvlText w:val="o"/>
+      <w:lvlJc w:val="left"/>
+      <w:pPr>
+        <w:ind w:left="3600" w:hanging="360"/>
+      </w:pPr>
+      <w:rPr>
+        <w:rFonts w:ascii="Courier New" w:hAnsi="Courier New" w:cs="Courier New" w:hint="default"/>
+      </w:rPr>
+    </w:lvl>
+    <w:lvl w:ilvl="5" w:tplc="40090005" w:tentative="1">
+      <w:start w:val="1"/>
+      <w:numFmt w:val="bullet"/>
+      <w:lvlText w:val=""/>
+      <w:lvlJc w:val="left"/>
+      <w:pPr>
+        <w:ind w:left="4320" w:hanging="360"/>
+      </w:pPr>
+      <w:rPr>
+        <w:rFonts w:ascii="Wingdings" w:hAnsi="Wingdings" w:hint="default"/>
+      </w:rPr>
+    </w:lvl>
+    <w:lvl w:ilvl="6" w:tplc="40090001" w:tentative="1">
+      <w:start w:val="1"/>
+      <w:numFmt w:val="bullet"/>
+      <w:lvlText w:val=""/>
+      <w:lvlJc w:val="left"/>
+      <w:pPr>
+        <w:ind w:left="5040" w:hanging="360"/>
+      </w:pPr>
+      <w:rPr>
+        <w:rFonts w:ascii="Symbol" w:hAnsi="Symbol" w:hint="default"/>
+      </w:rPr>
+    </w:lvl>
+    <w:lvl w:ilvl="7" w:tplc="40090003" w:tentative="1">
+      <w:start w:val="1"/>
+      <w:numFmt w:val="bullet"/>
+      <w:lvlText w:val="o"/>
+      <w:lvlJc w:val="left"/>
+      <w:pPr>
+        <w:ind w:left="5760" w:hanging="360"/>
+      </w:pPr>
+      <w:rPr>
+        <w:rFonts w:ascii="Courier New" w:hAnsi="Courier New" w:cs="Courier New" w:hint="default"/>
+      </w:rPr>
+    </w:lvl>
+    <w:lvl w:ilvl="8" w:tplc="40090005" w:tentative="1">
+      <w:start w:val="1"/>
+      <w:numFmt w:val="bullet"/>
+      <w:lvlText w:val=""/>
+      <w:lvlJc w:val="left"/>
+      <w:pPr>
+        <w:ind w:left="6480" w:hanging="360"/>
+      </w:pPr>
+      <w:rPr>
+        <w:rFonts w:ascii="Wingdings" w:hAnsi="Wingdings" w:hint="default"/>
+      </w:rPr>
+    </w:lvl>
+  </w:abstractNum>
+  <w:abstractNum w:abstractNumId="4" w15:restartNumberingAfterBreak="0">
+    <w:nsid w:val="136F4EB4"/>
+    <w:multiLevelType w:val="hybridMultilevel"/>
+    <w:tmpl w:val="1A14B47C"/>
+    <w:lvl w:ilvl="0" w:tplc="8076CBFE">
+      <w:numFmt w:val="bullet"/>
+      <w:lvlText w:val="•"/>
+      <w:lvlJc w:val="left"/>
+      <w:pPr>
+        <w:ind w:left="720" w:hanging="360"/>
+      </w:pPr>
+      <w:rPr>
+        <w:rFonts w:ascii="Times New Roman" w:eastAsia="Arial" w:hAnsi="Times New Roman" w:cs="Times New Roman" w:hint="default"/>
+      </w:rPr>
+    </w:lvl>
+    <w:lvl w:ilvl="1" w:tplc="40090003" w:tentative="1">
+      <w:start w:val="1"/>
+      <w:numFmt w:val="bullet"/>
+      <w:lvlText w:val="o"/>
+      <w:lvlJc w:val="left"/>
+      <w:pPr>
+        <w:ind w:left="1440" w:hanging="360"/>
+      </w:pPr>
+      <w:rPr>
+        <w:rFonts w:ascii="Courier New" w:hAnsi="Courier New" w:cs="Courier New" w:hint="default"/>
+      </w:rPr>
+    </w:lvl>
+    <w:lvl w:ilvl="2" w:tplc="40090005" w:tentative="1">
+      <w:start w:val="1"/>
+      <w:numFmt w:val="bullet"/>
+      <w:lvlText w:val=""/>
+      <w:lvlJc w:val="left"/>
+      <w:pPr>
+        <w:ind w:left="2160" w:hanging="360"/>
+      </w:pPr>
+      <w:rPr>
+        <w:rFonts w:ascii="Wingdings" w:hAnsi="Wingdings" w:hint="default"/>
+      </w:rPr>
+    </w:lvl>
+    <w:lvl w:ilvl="3" w:tplc="40090001" w:tentative="1">
+      <w:start w:val="1"/>
+      <w:numFmt w:val="bullet"/>
+      <w:lvlText w:val=""/>
+      <w:lvlJc w:val="left"/>
+      <w:pPr>
+        <w:ind w:left="2880" w:hanging="360"/>
+      </w:pPr>
+      <w:rPr>
+        <w:rFonts w:ascii="Symbol" w:hAnsi="Symbol" w:hint="default"/>
+      </w:rPr>
+    </w:lvl>
+    <w:lvl w:ilvl="4" w:tplc="40090003" w:tentative="1">
+      <w:start w:val="1"/>
+      <w:numFmt w:val="bullet"/>
+      <w:lvlText w:val="o"/>
+      <w:lvlJc w:val="left"/>
+      <w:pPr>
+        <w:ind w:left="3600" w:hanging="360"/>
+      </w:pPr>
+      <w:rPr>
+        <w:rFonts w:ascii="Courier New" w:hAnsi="Courier New" w:cs="Courier New" w:hint="default"/>
+      </w:rPr>
+    </w:lvl>
+    <w:lvl w:ilvl="5" w:tplc="40090005" w:tentative="1">
+      <w:start w:val="1"/>
+      <w:numFmt w:val="bullet"/>
+      <w:lvlText w:val=""/>
+      <w:lvlJc w:val="left"/>
+      <w:pPr>
+        <w:ind w:left="4320" w:hanging="360"/>
+      </w:pPr>
+      <w:rPr>
+        <w:rFonts w:ascii="Wingdings" w:hAnsi="Wingdings" w:hint="default"/>
+      </w:rPr>
+    </w:lvl>
+    <w:lvl w:ilvl="6" w:tplc="40090001" w:tentative="1">
+      <w:start w:val="1"/>
+      <w:numFmt w:val="bullet"/>
+      <w:lvlText w:val=""/>
+      <w:lvlJc w:val="left"/>
+      <w:pPr>
+        <w:ind w:left="5040" w:hanging="360"/>
+      </w:pPr>
+      <w:rPr>
+        <w:rFonts w:ascii="Symbol" w:hAnsi="Symbol" w:hint="default"/>
+      </w:rPr>
+    </w:lvl>
+    <w:lvl w:ilvl="7" w:tplc="40090003" w:tentative="1">
+      <w:start w:val="1"/>
+      <w:numFmt w:val="bullet"/>
+      <w:lvlText w:val="o"/>
+      <w:lvlJc w:val="left"/>
+      <w:pPr>
+        <w:ind w:left="5760" w:hanging="360"/>
+      </w:pPr>
+      <w:rPr>
+        <w:rFonts w:ascii="Courier New" w:hAnsi="Courier New" w:cs="Courier New" w:hint="default"/>
+      </w:rPr>
+    </w:lvl>
+    <w:lvl w:ilvl="8" w:tplc="40090005" w:tentative="1">
+      <w:start w:val="1"/>
+      <w:numFmt w:val="bullet"/>
+      <w:lvlText w:val=""/>
+      <w:lvlJc w:val="left"/>
+      <w:pPr>
+        <w:ind w:left="6480" w:hanging="360"/>
+      </w:pPr>
+      <w:rPr>
+        <w:rFonts w:ascii="Wingdings" w:hAnsi="Wingdings" w:hint="default"/>
+      </w:rPr>
+    </w:lvl>
+  </w:abstractNum>
+  <w:abstractNum w:abstractNumId="5" w15:restartNumberingAfterBreak="0">
+    <w:nsid w:val="1963281C"/>
+    <w:multiLevelType w:val="hybridMultilevel"/>
+    <w:tmpl w:val="F8CE9F14"/>
+    <w:lvl w:ilvl="0" w:tplc="8076CBFE">
+      <w:numFmt w:val="bullet"/>
+      <w:lvlText w:val="•"/>
+      <w:lvlJc w:val="left"/>
+      <w:pPr>
+        <w:ind w:left="720" w:hanging="360"/>
+      </w:pPr>
+      <w:rPr>
+        <w:rFonts w:ascii="Times New Roman" w:eastAsia="Arial" w:hAnsi="Times New Roman" w:cs="Times New Roman" w:hint="default"/>
+      </w:rPr>
+    </w:lvl>
+    <w:lvl w:ilvl="1" w:tplc="40090003" w:tentative="1">
+      <w:start w:val="1"/>
+      <w:numFmt w:val="bullet"/>
+      <w:lvlText w:val="o"/>
+      <w:lvlJc w:val="left"/>
+      <w:pPr>
+        <w:ind w:left="1440" w:hanging="360"/>
+      </w:pPr>
+      <w:rPr>
+        <w:rFonts w:ascii="Courier New" w:hAnsi="Courier New" w:cs="Courier New" w:hint="default"/>
+      </w:rPr>
+    </w:lvl>
+    <w:lvl w:ilvl="2" w:tplc="40090005" w:tentative="1">
+      <w:start w:val="1"/>
+      <w:numFmt w:val="bullet"/>
+      <w:lvlText w:val=""/>
+      <w:lvlJc w:val="left"/>
+      <w:pPr>
+        <w:ind w:left="2160" w:hanging="360"/>
+      </w:pPr>
+      <w:rPr>
+        <w:rFonts w:ascii="Wingdings" w:hAnsi="Wingdings" w:hint="default"/>
+      </w:rPr>
+    </w:lvl>
+    <w:lvl w:ilvl="3" w:tplc="40090001" w:tentative="1">
+      <w:start w:val="1"/>
+      <w:numFmt w:val="bullet"/>
+      <w:lvlText w:val=""/>
+      <w:lvlJc w:val="left"/>
+      <w:pPr>
+        <w:ind w:left="2880" w:hanging="360"/>
+      </w:pPr>
+      <w:rPr>
+        <w:rFonts w:ascii="Symbol" w:hAnsi="Symbol" w:hint="default"/>
+      </w:rPr>
+    </w:lvl>
+    <w:lvl w:ilvl="4" w:tplc="40090003" w:tentative="1">
+      <w:start w:val="1"/>
+      <w:numFmt w:val="bullet"/>
+      <w:lvlText w:val="o"/>
+      <w:lvlJc w:val="left"/>
+      <w:pPr>
+        <w:ind w:left="3600" w:hanging="360"/>
+      </w:pPr>
+      <w:rPr>
+        <w:rFonts w:ascii="Courier New" w:hAnsi="Courier New" w:cs="Courier New" w:hint="default"/>
+      </w:rPr>
+    </w:lvl>
+    <w:lvl w:ilvl="5" w:tplc="40090005" w:tentative="1">
+      <w:start w:val="1"/>
+      <w:numFmt w:val="bullet"/>
+      <w:lvlText w:val=""/>
+      <w:lvlJc w:val="left"/>
+      <w:pPr>
+        <w:ind w:left="4320" w:hanging="360"/>
+      </w:pPr>
+      <w:rPr>
+        <w:rFonts w:ascii="Wingdings" w:hAnsi="Wingdings" w:hint="default"/>
+      </w:rPr>
+    </w:lvl>
+    <w:lvl w:ilvl="6" w:tplc="40090001" w:tentative="1">
+      <w:start w:val="1"/>
+      <w:numFmt w:val="bullet"/>
+      <w:lvlText w:val=""/>
+      <w:lvlJc w:val="left"/>
+      <w:pPr>
+        <w:ind w:left="5040" w:hanging="360"/>
+      </w:pPr>
+      <w:rPr>
+        <w:rFonts w:ascii="Symbol" w:hAnsi="Symbol" w:hint="default"/>
+      </w:rPr>
+    </w:lvl>
+    <w:lvl w:ilvl="7" w:tplc="40090003" w:tentative="1">
+      <w:start w:val="1"/>
+      <w:numFmt w:val="bullet"/>
+      <w:lvlText w:val="o"/>
+      <w:lvlJc w:val="left"/>
+      <w:pPr>
+        <w:ind w:left="5760" w:hanging="360"/>
+      </w:pPr>
+      <w:rPr>
+        <w:rFonts w:ascii="Courier New" w:hAnsi="Courier New" w:cs="Courier New" w:hint="default"/>
+      </w:rPr>
+    </w:lvl>
+    <w:lvl w:ilvl="8" w:tplc="40090005" w:tentative="1">
+      <w:start w:val="1"/>
+      <w:numFmt w:val="bullet"/>
+      <w:lvlText w:val=""/>
+      <w:lvlJc w:val="left"/>
+      <w:pPr>
+        <w:ind w:left="6480" w:hanging="360"/>
+      </w:pPr>
+      <w:rPr>
+        <w:rFonts w:ascii="Wingdings" w:hAnsi="Wingdings" w:hint="default"/>
+      </w:rPr>
+    </w:lvl>
+  </w:abstractNum>
+  <w:abstractNum w:abstractNumId="6" w15:restartNumberingAfterBreak="0">
     <w:nsid w:val="1D0B62E8"/>
     <w:multiLevelType w:val="multilevel"/>
     <w:tmpl w:val="2E0A8234"/>
@@ -2825,7 +4442,7 @@
       </w:rPr>
     </w:lvl>
   </w:abstractNum>
-  <w:abstractNum w:abstractNumId="3" w15:restartNumberingAfterBreak="0">
+  <w:abstractNum w:abstractNumId="7" w15:restartNumberingAfterBreak="0">
     <w:nsid w:val="31D56DC3"/>
     <w:multiLevelType w:val="multilevel"/>
     <w:tmpl w:val="3342F7CA"/>
@@ -2938,7 +4555,7 @@
       </w:rPr>
     </w:lvl>
   </w:abstractNum>
-  <w:abstractNum w:abstractNumId="4" w15:restartNumberingAfterBreak="0">
+  <w:abstractNum w:abstractNumId="8" w15:restartNumberingAfterBreak="0">
     <w:nsid w:val="32DE3B0B"/>
     <w:multiLevelType w:val="multilevel"/>
     <w:tmpl w:val="C61CA672"/>
@@ -3051,7 +4668,343 @@
       </w:rPr>
     </w:lvl>
   </w:abstractNum>
-  <w:abstractNum w:abstractNumId="5" w15:restartNumberingAfterBreak="0">
+  <w:abstractNum w:abstractNumId="9" w15:restartNumberingAfterBreak="0">
+    <w:nsid w:val="35750C87"/>
+    <w:multiLevelType w:val="hybridMultilevel"/>
+    <w:tmpl w:val="92AC5998"/>
+    <w:lvl w:ilvl="0" w:tplc="8076CBFE">
+      <w:numFmt w:val="bullet"/>
+      <w:lvlText w:val="•"/>
+      <w:lvlJc w:val="left"/>
+      <w:pPr>
+        <w:ind w:left="720" w:hanging="360"/>
+      </w:pPr>
+      <w:rPr>
+        <w:rFonts w:ascii="Times New Roman" w:eastAsia="Arial" w:hAnsi="Times New Roman" w:cs="Times New Roman" w:hint="default"/>
+      </w:rPr>
+    </w:lvl>
+    <w:lvl w:ilvl="1" w:tplc="40090003" w:tentative="1">
+      <w:start w:val="1"/>
+      <w:numFmt w:val="bullet"/>
+      <w:lvlText w:val="o"/>
+      <w:lvlJc w:val="left"/>
+      <w:pPr>
+        <w:ind w:left="1440" w:hanging="360"/>
+      </w:pPr>
+      <w:rPr>
+        <w:rFonts w:ascii="Courier New" w:hAnsi="Courier New" w:cs="Courier New" w:hint="default"/>
+      </w:rPr>
+    </w:lvl>
+    <w:lvl w:ilvl="2" w:tplc="40090005" w:tentative="1">
+      <w:start w:val="1"/>
+      <w:numFmt w:val="bullet"/>
+      <w:lvlText w:val=""/>
+      <w:lvlJc w:val="left"/>
+      <w:pPr>
+        <w:ind w:left="2160" w:hanging="360"/>
+      </w:pPr>
+      <w:rPr>
+        <w:rFonts w:ascii="Wingdings" w:hAnsi="Wingdings" w:hint="default"/>
+      </w:rPr>
+    </w:lvl>
+    <w:lvl w:ilvl="3" w:tplc="40090001" w:tentative="1">
+      <w:start w:val="1"/>
+      <w:numFmt w:val="bullet"/>
+      <w:lvlText w:val=""/>
+      <w:lvlJc w:val="left"/>
+      <w:pPr>
+        <w:ind w:left="2880" w:hanging="360"/>
+      </w:pPr>
+      <w:rPr>
+        <w:rFonts w:ascii="Symbol" w:hAnsi="Symbol" w:hint="default"/>
+      </w:rPr>
+    </w:lvl>
+    <w:lvl w:ilvl="4" w:tplc="40090003" w:tentative="1">
+      <w:start w:val="1"/>
+      <w:numFmt w:val="bullet"/>
+      <w:lvlText w:val="o"/>
+      <w:lvlJc w:val="left"/>
+      <w:pPr>
+        <w:ind w:left="3600" w:hanging="360"/>
+      </w:pPr>
+      <w:rPr>
+        <w:rFonts w:ascii="Courier New" w:hAnsi="Courier New" w:cs="Courier New" w:hint="default"/>
+      </w:rPr>
+    </w:lvl>
+    <w:lvl w:ilvl="5" w:tplc="40090005" w:tentative="1">
+      <w:start w:val="1"/>
+      <w:numFmt w:val="bullet"/>
+      <w:lvlText w:val=""/>
+      <w:lvlJc w:val="left"/>
+      <w:pPr>
+        <w:ind w:left="4320" w:hanging="360"/>
+      </w:pPr>
+      <w:rPr>
+        <w:rFonts w:ascii="Wingdings" w:hAnsi="Wingdings" w:hint="default"/>
+      </w:rPr>
+    </w:lvl>
+    <w:lvl w:ilvl="6" w:tplc="40090001" w:tentative="1">
+      <w:start w:val="1"/>
+      <w:numFmt w:val="bullet"/>
+      <w:lvlText w:val=""/>
+      <w:lvlJc w:val="left"/>
+      <w:pPr>
+        <w:ind w:left="5040" w:hanging="360"/>
+      </w:pPr>
+      <w:rPr>
+        <w:rFonts w:ascii="Symbol" w:hAnsi="Symbol" w:hint="default"/>
+      </w:rPr>
+    </w:lvl>
+    <w:lvl w:ilvl="7" w:tplc="40090003" w:tentative="1">
+      <w:start w:val="1"/>
+      <w:numFmt w:val="bullet"/>
+      <w:lvlText w:val="o"/>
+      <w:lvlJc w:val="left"/>
+      <w:pPr>
+        <w:ind w:left="5760" w:hanging="360"/>
+      </w:pPr>
+      <w:rPr>
+        <w:rFonts w:ascii="Courier New" w:hAnsi="Courier New" w:cs="Courier New" w:hint="default"/>
+      </w:rPr>
+    </w:lvl>
+    <w:lvl w:ilvl="8" w:tplc="40090005" w:tentative="1">
+      <w:start w:val="1"/>
+      <w:numFmt w:val="bullet"/>
+      <w:lvlText w:val=""/>
+      <w:lvlJc w:val="left"/>
+      <w:pPr>
+        <w:ind w:left="6480" w:hanging="360"/>
+      </w:pPr>
+      <w:rPr>
+        <w:rFonts w:ascii="Wingdings" w:hAnsi="Wingdings" w:hint="default"/>
+      </w:rPr>
+    </w:lvl>
+  </w:abstractNum>
+  <w:abstractNum w:abstractNumId="10" w15:restartNumberingAfterBreak="0">
+    <w:nsid w:val="42197EDD"/>
+    <w:multiLevelType w:val="hybridMultilevel"/>
+    <w:tmpl w:val="8C88E740"/>
+    <w:lvl w:ilvl="0" w:tplc="8076CBFE">
+      <w:numFmt w:val="bullet"/>
+      <w:lvlText w:val="•"/>
+      <w:lvlJc w:val="left"/>
+      <w:pPr>
+        <w:ind w:left="720" w:hanging="360"/>
+      </w:pPr>
+      <w:rPr>
+        <w:rFonts w:ascii="Times New Roman" w:eastAsia="Arial" w:hAnsi="Times New Roman" w:cs="Times New Roman" w:hint="default"/>
+      </w:rPr>
+    </w:lvl>
+    <w:lvl w:ilvl="1" w:tplc="40090003" w:tentative="1">
+      <w:start w:val="1"/>
+      <w:numFmt w:val="bullet"/>
+      <w:lvlText w:val="o"/>
+      <w:lvlJc w:val="left"/>
+      <w:pPr>
+        <w:ind w:left="1440" w:hanging="360"/>
+      </w:pPr>
+      <w:rPr>
+        <w:rFonts w:ascii="Courier New" w:hAnsi="Courier New" w:cs="Courier New" w:hint="default"/>
+      </w:rPr>
+    </w:lvl>
+    <w:lvl w:ilvl="2" w:tplc="40090005" w:tentative="1">
+      <w:start w:val="1"/>
+      <w:numFmt w:val="bullet"/>
+      <w:lvlText w:val=""/>
+      <w:lvlJc w:val="left"/>
+      <w:pPr>
+        <w:ind w:left="2160" w:hanging="360"/>
+      </w:pPr>
+      <w:rPr>
+        <w:rFonts w:ascii="Wingdings" w:hAnsi="Wingdings" w:hint="default"/>
+      </w:rPr>
+    </w:lvl>
+    <w:lvl w:ilvl="3" w:tplc="40090001" w:tentative="1">
+      <w:start w:val="1"/>
+      <w:numFmt w:val="bullet"/>
+      <w:lvlText w:val=""/>
+      <w:lvlJc w:val="left"/>
+      <w:pPr>
+        <w:ind w:left="2880" w:hanging="360"/>
+      </w:pPr>
+      <w:rPr>
+        <w:rFonts w:ascii="Symbol" w:hAnsi="Symbol" w:hint="default"/>
+      </w:rPr>
+    </w:lvl>
+    <w:lvl w:ilvl="4" w:tplc="40090003" w:tentative="1">
+      <w:start w:val="1"/>
+      <w:numFmt w:val="bullet"/>
+      <w:lvlText w:val="o"/>
+      <w:lvlJc w:val="left"/>
+      <w:pPr>
+        <w:ind w:left="3600" w:hanging="360"/>
+      </w:pPr>
+      <w:rPr>
+        <w:rFonts w:ascii="Courier New" w:hAnsi="Courier New" w:cs="Courier New" w:hint="default"/>
+      </w:rPr>
+    </w:lvl>
+    <w:lvl w:ilvl="5" w:tplc="40090005" w:tentative="1">
+      <w:start w:val="1"/>
+      <w:numFmt w:val="bullet"/>
+      <w:lvlText w:val=""/>
+      <w:lvlJc w:val="left"/>
+      <w:pPr>
+        <w:ind w:left="4320" w:hanging="360"/>
+      </w:pPr>
+      <w:rPr>
+        <w:rFonts w:ascii="Wingdings" w:hAnsi="Wingdings" w:hint="default"/>
+      </w:rPr>
+    </w:lvl>
+    <w:lvl w:ilvl="6" w:tplc="40090001" w:tentative="1">
+      <w:start w:val="1"/>
+      <w:numFmt w:val="bullet"/>
+      <w:lvlText w:val=""/>
+      <w:lvlJc w:val="left"/>
+      <w:pPr>
+        <w:ind w:left="5040" w:hanging="360"/>
+      </w:pPr>
+      <w:rPr>
+        <w:rFonts w:ascii="Symbol" w:hAnsi="Symbol" w:hint="default"/>
+      </w:rPr>
+    </w:lvl>
+    <w:lvl w:ilvl="7" w:tplc="40090003" w:tentative="1">
+      <w:start w:val="1"/>
+      <w:numFmt w:val="bullet"/>
+      <w:lvlText w:val="o"/>
+      <w:lvlJc w:val="left"/>
+      <w:pPr>
+        <w:ind w:left="5760" w:hanging="360"/>
+      </w:pPr>
+      <w:rPr>
+        <w:rFonts w:ascii="Courier New" w:hAnsi="Courier New" w:cs="Courier New" w:hint="default"/>
+      </w:rPr>
+    </w:lvl>
+    <w:lvl w:ilvl="8" w:tplc="40090005" w:tentative="1">
+      <w:start w:val="1"/>
+      <w:numFmt w:val="bullet"/>
+      <w:lvlText w:val=""/>
+      <w:lvlJc w:val="left"/>
+      <w:pPr>
+        <w:ind w:left="6480" w:hanging="360"/>
+      </w:pPr>
+      <w:rPr>
+        <w:rFonts w:ascii="Wingdings" w:hAnsi="Wingdings" w:hint="default"/>
+      </w:rPr>
+    </w:lvl>
+  </w:abstractNum>
+  <w:abstractNum w:abstractNumId="11" w15:restartNumberingAfterBreak="0">
+    <w:nsid w:val="4D091A89"/>
+    <w:multiLevelType w:val="hybridMultilevel"/>
+    <w:tmpl w:val="8AA674FA"/>
+    <w:lvl w:ilvl="0" w:tplc="8076CBFE">
+      <w:numFmt w:val="bullet"/>
+      <w:lvlText w:val="•"/>
+      <w:lvlJc w:val="left"/>
+      <w:pPr>
+        <w:ind w:left="720" w:hanging="360"/>
+      </w:pPr>
+      <w:rPr>
+        <w:rFonts w:ascii="Times New Roman" w:eastAsia="Arial" w:hAnsi="Times New Roman" w:cs="Times New Roman" w:hint="default"/>
+      </w:rPr>
+    </w:lvl>
+    <w:lvl w:ilvl="1" w:tplc="40090003" w:tentative="1">
+      <w:start w:val="1"/>
+      <w:numFmt w:val="bullet"/>
+      <w:lvlText w:val="o"/>
+      <w:lvlJc w:val="left"/>
+      <w:pPr>
+        <w:ind w:left="1440" w:hanging="360"/>
+      </w:pPr>
+      <w:rPr>
+        <w:rFonts w:ascii="Courier New" w:hAnsi="Courier New" w:cs="Courier New" w:hint="default"/>
+      </w:rPr>
+    </w:lvl>
+    <w:lvl w:ilvl="2" w:tplc="40090005" w:tentative="1">
+      <w:start w:val="1"/>
+      <w:numFmt w:val="bullet"/>
+      <w:lvlText w:val=""/>
+      <w:lvlJc w:val="left"/>
+      <w:pPr>
+        <w:ind w:left="2160" w:hanging="360"/>
+      </w:pPr>
+      <w:rPr>
+        <w:rFonts w:ascii="Wingdings" w:hAnsi="Wingdings" w:hint="default"/>
+      </w:rPr>
+    </w:lvl>
+    <w:lvl w:ilvl="3" w:tplc="40090001" w:tentative="1">
+      <w:start w:val="1"/>
+      <w:numFmt w:val="bullet"/>
+      <w:lvlText w:val=""/>
+      <w:lvlJc w:val="left"/>
+      <w:pPr>
+        <w:ind w:left="2880" w:hanging="360"/>
+      </w:pPr>
+      <w:rPr>
+        <w:rFonts w:ascii="Symbol" w:hAnsi="Symbol" w:hint="default"/>
+      </w:rPr>
+    </w:lvl>
+    <w:lvl w:ilvl="4" w:tplc="40090003" w:tentative="1">
+      <w:start w:val="1"/>
+      <w:numFmt w:val="bullet"/>
+      <w:lvlText w:val="o"/>
+      <w:lvlJc w:val="left"/>
+      <w:pPr>
+        <w:ind w:left="3600" w:hanging="360"/>
+      </w:pPr>
+      <w:rPr>
+        <w:rFonts w:ascii="Courier New" w:hAnsi="Courier New" w:cs="Courier New" w:hint="default"/>
+      </w:rPr>
+    </w:lvl>
+    <w:lvl w:ilvl="5" w:tplc="40090005" w:tentative="1">
+      <w:start w:val="1"/>
+      <w:numFmt w:val="bullet"/>
+      <w:lvlText w:val=""/>
+      <w:lvlJc w:val="left"/>
+      <w:pPr>
+        <w:ind w:left="4320" w:hanging="360"/>
+      </w:pPr>
+      <w:rPr>
+        <w:rFonts w:ascii="Wingdings" w:hAnsi="Wingdings" w:hint="default"/>
+      </w:rPr>
+    </w:lvl>
+    <w:lvl w:ilvl="6" w:tplc="40090001" w:tentative="1">
+      <w:start w:val="1"/>
+      <w:numFmt w:val="bullet"/>
+      <w:lvlText w:val=""/>
+      <w:lvlJc w:val="left"/>
+      <w:pPr>
+        <w:ind w:left="5040" w:hanging="360"/>
+      </w:pPr>
+      <w:rPr>
+        <w:rFonts w:ascii="Symbol" w:hAnsi="Symbol" w:hint="default"/>
+      </w:rPr>
+    </w:lvl>
+    <w:lvl w:ilvl="7" w:tplc="40090003" w:tentative="1">
+      <w:start w:val="1"/>
+      <w:numFmt w:val="bullet"/>
+      <w:lvlText w:val="o"/>
+      <w:lvlJc w:val="left"/>
+      <w:pPr>
+        <w:ind w:left="5760" w:hanging="360"/>
+      </w:pPr>
+      <w:rPr>
+        <w:rFonts w:ascii="Courier New" w:hAnsi="Courier New" w:cs="Courier New" w:hint="default"/>
+      </w:rPr>
+    </w:lvl>
+    <w:lvl w:ilvl="8" w:tplc="40090005" w:tentative="1">
+      <w:start w:val="1"/>
+      <w:numFmt w:val="bullet"/>
+      <w:lvlText w:val=""/>
+      <w:lvlJc w:val="left"/>
+      <w:pPr>
+        <w:ind w:left="6480" w:hanging="360"/>
+      </w:pPr>
+      <w:rPr>
+        <w:rFonts w:ascii="Wingdings" w:hAnsi="Wingdings" w:hint="default"/>
+      </w:rPr>
+    </w:lvl>
+  </w:abstractNum>
+  <w:abstractNum w:abstractNumId="12" w15:restartNumberingAfterBreak="0">
     <w:nsid w:val="53E24E4F"/>
     <w:multiLevelType w:val="multilevel"/>
     <w:tmpl w:val="E6107AD6"/>
@@ -3164,7 +5117,343 @@
       </w:rPr>
     </w:lvl>
   </w:abstractNum>
-  <w:abstractNum w:abstractNumId="6" w15:restartNumberingAfterBreak="0">
+  <w:abstractNum w:abstractNumId="13" w15:restartNumberingAfterBreak="0">
+    <w:nsid w:val="5A5D73DA"/>
+    <w:multiLevelType w:val="hybridMultilevel"/>
+    <w:tmpl w:val="6BFE5448"/>
+    <w:lvl w:ilvl="0" w:tplc="8076CBFE">
+      <w:numFmt w:val="bullet"/>
+      <w:lvlText w:val="•"/>
+      <w:lvlJc w:val="left"/>
+      <w:pPr>
+        <w:ind w:left="720" w:hanging="360"/>
+      </w:pPr>
+      <w:rPr>
+        <w:rFonts w:ascii="Times New Roman" w:eastAsia="Arial" w:hAnsi="Times New Roman" w:cs="Times New Roman" w:hint="default"/>
+      </w:rPr>
+    </w:lvl>
+    <w:lvl w:ilvl="1" w:tplc="40090003" w:tentative="1">
+      <w:start w:val="1"/>
+      <w:numFmt w:val="bullet"/>
+      <w:lvlText w:val="o"/>
+      <w:lvlJc w:val="left"/>
+      <w:pPr>
+        <w:ind w:left="1440" w:hanging="360"/>
+      </w:pPr>
+      <w:rPr>
+        <w:rFonts w:ascii="Courier New" w:hAnsi="Courier New" w:cs="Courier New" w:hint="default"/>
+      </w:rPr>
+    </w:lvl>
+    <w:lvl w:ilvl="2" w:tplc="40090005" w:tentative="1">
+      <w:start w:val="1"/>
+      <w:numFmt w:val="bullet"/>
+      <w:lvlText w:val=""/>
+      <w:lvlJc w:val="left"/>
+      <w:pPr>
+        <w:ind w:left="2160" w:hanging="360"/>
+      </w:pPr>
+      <w:rPr>
+        <w:rFonts w:ascii="Wingdings" w:hAnsi="Wingdings" w:hint="default"/>
+      </w:rPr>
+    </w:lvl>
+    <w:lvl w:ilvl="3" w:tplc="40090001" w:tentative="1">
+      <w:start w:val="1"/>
+      <w:numFmt w:val="bullet"/>
+      <w:lvlText w:val=""/>
+      <w:lvlJc w:val="left"/>
+      <w:pPr>
+        <w:ind w:left="2880" w:hanging="360"/>
+      </w:pPr>
+      <w:rPr>
+        <w:rFonts w:ascii="Symbol" w:hAnsi="Symbol" w:hint="default"/>
+      </w:rPr>
+    </w:lvl>
+    <w:lvl w:ilvl="4" w:tplc="40090003" w:tentative="1">
+      <w:start w:val="1"/>
+      <w:numFmt w:val="bullet"/>
+      <w:lvlText w:val="o"/>
+      <w:lvlJc w:val="left"/>
+      <w:pPr>
+        <w:ind w:left="3600" w:hanging="360"/>
+      </w:pPr>
+      <w:rPr>
+        <w:rFonts w:ascii="Courier New" w:hAnsi="Courier New" w:cs="Courier New" w:hint="default"/>
+      </w:rPr>
+    </w:lvl>
+    <w:lvl w:ilvl="5" w:tplc="40090005" w:tentative="1">
+      <w:start w:val="1"/>
+      <w:numFmt w:val="bullet"/>
+      <w:lvlText w:val=""/>
+      <w:lvlJc w:val="left"/>
+      <w:pPr>
+        <w:ind w:left="4320" w:hanging="360"/>
+      </w:pPr>
+      <w:rPr>
+        <w:rFonts w:ascii="Wingdings" w:hAnsi="Wingdings" w:hint="default"/>
+      </w:rPr>
+    </w:lvl>
+    <w:lvl w:ilvl="6" w:tplc="40090001" w:tentative="1">
+      <w:start w:val="1"/>
+      <w:numFmt w:val="bullet"/>
+      <w:lvlText w:val=""/>
+      <w:lvlJc w:val="left"/>
+      <w:pPr>
+        <w:ind w:left="5040" w:hanging="360"/>
+      </w:pPr>
+      <w:rPr>
+        <w:rFonts w:ascii="Symbol" w:hAnsi="Symbol" w:hint="default"/>
+      </w:rPr>
+    </w:lvl>
+    <w:lvl w:ilvl="7" w:tplc="40090003" w:tentative="1">
+      <w:start w:val="1"/>
+      <w:numFmt w:val="bullet"/>
+      <w:lvlText w:val="o"/>
+      <w:lvlJc w:val="left"/>
+      <w:pPr>
+        <w:ind w:left="5760" w:hanging="360"/>
+      </w:pPr>
+      <w:rPr>
+        <w:rFonts w:ascii="Courier New" w:hAnsi="Courier New" w:cs="Courier New" w:hint="default"/>
+      </w:rPr>
+    </w:lvl>
+    <w:lvl w:ilvl="8" w:tplc="40090005" w:tentative="1">
+      <w:start w:val="1"/>
+      <w:numFmt w:val="bullet"/>
+      <w:lvlText w:val=""/>
+      <w:lvlJc w:val="left"/>
+      <w:pPr>
+        <w:ind w:left="6480" w:hanging="360"/>
+      </w:pPr>
+      <w:rPr>
+        <w:rFonts w:ascii="Wingdings" w:hAnsi="Wingdings" w:hint="default"/>
+      </w:rPr>
+    </w:lvl>
+  </w:abstractNum>
+  <w:abstractNum w:abstractNumId="14" w15:restartNumberingAfterBreak="0">
+    <w:nsid w:val="621F1C64"/>
+    <w:multiLevelType w:val="hybridMultilevel"/>
+    <w:tmpl w:val="B914CDA2"/>
+    <w:lvl w:ilvl="0" w:tplc="8076CBFE">
+      <w:numFmt w:val="bullet"/>
+      <w:lvlText w:val="•"/>
+      <w:lvlJc w:val="left"/>
+      <w:pPr>
+        <w:ind w:left="720" w:hanging="360"/>
+      </w:pPr>
+      <w:rPr>
+        <w:rFonts w:ascii="Times New Roman" w:eastAsia="Arial" w:hAnsi="Times New Roman" w:cs="Times New Roman" w:hint="default"/>
+      </w:rPr>
+    </w:lvl>
+    <w:lvl w:ilvl="1" w:tplc="40090003" w:tentative="1">
+      <w:start w:val="1"/>
+      <w:numFmt w:val="bullet"/>
+      <w:lvlText w:val="o"/>
+      <w:lvlJc w:val="left"/>
+      <w:pPr>
+        <w:ind w:left="1440" w:hanging="360"/>
+      </w:pPr>
+      <w:rPr>
+        <w:rFonts w:ascii="Courier New" w:hAnsi="Courier New" w:cs="Courier New" w:hint="default"/>
+      </w:rPr>
+    </w:lvl>
+    <w:lvl w:ilvl="2" w:tplc="40090005" w:tentative="1">
+      <w:start w:val="1"/>
+      <w:numFmt w:val="bullet"/>
+      <w:lvlText w:val=""/>
+      <w:lvlJc w:val="left"/>
+      <w:pPr>
+        <w:ind w:left="2160" w:hanging="360"/>
+      </w:pPr>
+      <w:rPr>
+        <w:rFonts w:ascii="Wingdings" w:hAnsi="Wingdings" w:hint="default"/>
+      </w:rPr>
+    </w:lvl>
+    <w:lvl w:ilvl="3" w:tplc="40090001" w:tentative="1">
+      <w:start w:val="1"/>
+      <w:numFmt w:val="bullet"/>
+      <w:lvlText w:val=""/>
+      <w:lvlJc w:val="left"/>
+      <w:pPr>
+        <w:ind w:left="2880" w:hanging="360"/>
+      </w:pPr>
+      <w:rPr>
+        <w:rFonts w:ascii="Symbol" w:hAnsi="Symbol" w:hint="default"/>
+      </w:rPr>
+    </w:lvl>
+    <w:lvl w:ilvl="4" w:tplc="40090003" w:tentative="1">
+      <w:start w:val="1"/>
+      <w:numFmt w:val="bullet"/>
+      <w:lvlText w:val="o"/>
+      <w:lvlJc w:val="left"/>
+      <w:pPr>
+        <w:ind w:left="3600" w:hanging="360"/>
+      </w:pPr>
+      <w:rPr>
+        <w:rFonts w:ascii="Courier New" w:hAnsi="Courier New" w:cs="Courier New" w:hint="default"/>
+      </w:rPr>
+    </w:lvl>
+    <w:lvl w:ilvl="5" w:tplc="40090005" w:tentative="1">
+      <w:start w:val="1"/>
+      <w:numFmt w:val="bullet"/>
+      <w:lvlText w:val=""/>
+      <w:lvlJc w:val="left"/>
+      <w:pPr>
+        <w:ind w:left="4320" w:hanging="360"/>
+      </w:pPr>
+      <w:rPr>
+        <w:rFonts w:ascii="Wingdings" w:hAnsi="Wingdings" w:hint="default"/>
+      </w:rPr>
+    </w:lvl>
+    <w:lvl w:ilvl="6" w:tplc="40090001" w:tentative="1">
+      <w:start w:val="1"/>
+      <w:numFmt w:val="bullet"/>
+      <w:lvlText w:val=""/>
+      <w:lvlJc w:val="left"/>
+      <w:pPr>
+        <w:ind w:left="5040" w:hanging="360"/>
+      </w:pPr>
+      <w:rPr>
+        <w:rFonts w:ascii="Symbol" w:hAnsi="Symbol" w:hint="default"/>
+      </w:rPr>
+    </w:lvl>
+    <w:lvl w:ilvl="7" w:tplc="40090003" w:tentative="1">
+      <w:start w:val="1"/>
+      <w:numFmt w:val="bullet"/>
+      <w:lvlText w:val="o"/>
+      <w:lvlJc w:val="left"/>
+      <w:pPr>
+        <w:ind w:left="5760" w:hanging="360"/>
+      </w:pPr>
+      <w:rPr>
+        <w:rFonts w:ascii="Courier New" w:hAnsi="Courier New" w:cs="Courier New" w:hint="default"/>
+      </w:rPr>
+    </w:lvl>
+    <w:lvl w:ilvl="8" w:tplc="40090005" w:tentative="1">
+      <w:start w:val="1"/>
+      <w:numFmt w:val="bullet"/>
+      <w:lvlText w:val=""/>
+      <w:lvlJc w:val="left"/>
+      <w:pPr>
+        <w:ind w:left="6480" w:hanging="360"/>
+      </w:pPr>
+      <w:rPr>
+        <w:rFonts w:ascii="Wingdings" w:hAnsi="Wingdings" w:hint="default"/>
+      </w:rPr>
+    </w:lvl>
+  </w:abstractNum>
+  <w:abstractNum w:abstractNumId="15" w15:restartNumberingAfterBreak="0">
+    <w:nsid w:val="63E34689"/>
+    <w:multiLevelType w:val="hybridMultilevel"/>
+    <w:tmpl w:val="899A47B8"/>
+    <w:lvl w:ilvl="0" w:tplc="8076CBFE">
+      <w:numFmt w:val="bullet"/>
+      <w:lvlText w:val="•"/>
+      <w:lvlJc w:val="left"/>
+      <w:pPr>
+        <w:ind w:left="720" w:hanging="360"/>
+      </w:pPr>
+      <w:rPr>
+        <w:rFonts w:ascii="Times New Roman" w:eastAsia="Arial" w:hAnsi="Times New Roman" w:cs="Times New Roman" w:hint="default"/>
+      </w:rPr>
+    </w:lvl>
+    <w:lvl w:ilvl="1" w:tplc="40090003" w:tentative="1">
+      <w:start w:val="1"/>
+      <w:numFmt w:val="bullet"/>
+      <w:lvlText w:val="o"/>
+      <w:lvlJc w:val="left"/>
+      <w:pPr>
+        <w:ind w:left="1440" w:hanging="360"/>
+      </w:pPr>
+      <w:rPr>
+        <w:rFonts w:ascii="Courier New" w:hAnsi="Courier New" w:cs="Courier New" w:hint="default"/>
+      </w:rPr>
+    </w:lvl>
+    <w:lvl w:ilvl="2" w:tplc="40090005" w:tentative="1">
+      <w:start w:val="1"/>
+      <w:numFmt w:val="bullet"/>
+      <w:lvlText w:val=""/>
+      <w:lvlJc w:val="left"/>
+      <w:pPr>
+        <w:ind w:left="2160" w:hanging="360"/>
+      </w:pPr>
+      <w:rPr>
+        <w:rFonts w:ascii="Wingdings" w:hAnsi="Wingdings" w:hint="default"/>
+      </w:rPr>
+    </w:lvl>
+    <w:lvl w:ilvl="3" w:tplc="40090001" w:tentative="1">
+      <w:start w:val="1"/>
+      <w:numFmt w:val="bullet"/>
+      <w:lvlText w:val=""/>
+      <w:lvlJc w:val="left"/>
+      <w:pPr>
+        <w:ind w:left="2880" w:hanging="360"/>
+      </w:pPr>
+      <w:rPr>
+        <w:rFonts w:ascii="Symbol" w:hAnsi="Symbol" w:hint="default"/>
+      </w:rPr>
+    </w:lvl>
+    <w:lvl w:ilvl="4" w:tplc="40090003" w:tentative="1">
+      <w:start w:val="1"/>
+      <w:numFmt w:val="bullet"/>
+      <w:lvlText w:val="o"/>
+      <w:lvlJc w:val="left"/>
+      <w:pPr>
+        <w:ind w:left="3600" w:hanging="360"/>
+      </w:pPr>
+      <w:rPr>
+        <w:rFonts w:ascii="Courier New" w:hAnsi="Courier New" w:cs="Courier New" w:hint="default"/>
+      </w:rPr>
+    </w:lvl>
+    <w:lvl w:ilvl="5" w:tplc="40090005" w:tentative="1">
+      <w:start w:val="1"/>
+      <w:numFmt w:val="bullet"/>
+      <w:lvlText w:val=""/>
+      <w:lvlJc w:val="left"/>
+      <w:pPr>
+        <w:ind w:left="4320" w:hanging="360"/>
+      </w:pPr>
+      <w:rPr>
+        <w:rFonts w:ascii="Wingdings" w:hAnsi="Wingdings" w:hint="default"/>
+      </w:rPr>
+    </w:lvl>
+    <w:lvl w:ilvl="6" w:tplc="40090001" w:tentative="1">
+      <w:start w:val="1"/>
+      <w:numFmt w:val="bullet"/>
+      <w:lvlText w:val=""/>
+      <w:lvlJc w:val="left"/>
+      <w:pPr>
+        <w:ind w:left="5040" w:hanging="360"/>
+      </w:pPr>
+      <w:rPr>
+        <w:rFonts w:ascii="Symbol" w:hAnsi="Symbol" w:hint="default"/>
+      </w:rPr>
+    </w:lvl>
+    <w:lvl w:ilvl="7" w:tplc="40090003" w:tentative="1">
+      <w:start w:val="1"/>
+      <w:numFmt w:val="bullet"/>
+      <w:lvlText w:val="o"/>
+      <w:lvlJc w:val="left"/>
+      <w:pPr>
+        <w:ind w:left="5760" w:hanging="360"/>
+      </w:pPr>
+      <w:rPr>
+        <w:rFonts w:ascii="Courier New" w:hAnsi="Courier New" w:cs="Courier New" w:hint="default"/>
+      </w:rPr>
+    </w:lvl>
+    <w:lvl w:ilvl="8" w:tplc="40090005" w:tentative="1">
+      <w:start w:val="1"/>
+      <w:numFmt w:val="bullet"/>
+      <w:lvlText w:val=""/>
+      <w:lvlJc w:val="left"/>
+      <w:pPr>
+        <w:ind w:left="6480" w:hanging="360"/>
+      </w:pPr>
+      <w:rPr>
+        <w:rFonts w:ascii="Wingdings" w:hAnsi="Wingdings" w:hint="default"/>
+      </w:rPr>
+    </w:lvl>
+  </w:abstractNum>
+  <w:abstractNum w:abstractNumId="16" w15:restartNumberingAfterBreak="0">
     <w:nsid w:val="668D0013"/>
     <w:multiLevelType w:val="multilevel"/>
     <w:tmpl w:val="0314689A"/>
@@ -3277,7 +5566,7 @@
       </w:rPr>
     </w:lvl>
   </w:abstractNum>
-  <w:abstractNum w:abstractNumId="7" w15:restartNumberingAfterBreak="0">
+  <w:abstractNum w:abstractNumId="17" w15:restartNumberingAfterBreak="0">
     <w:nsid w:val="6ECC4FF0"/>
     <w:multiLevelType w:val="multilevel"/>
     <w:tmpl w:val="E2B2733C"/>
@@ -3390,7 +5679,120 @@
       </w:rPr>
     </w:lvl>
   </w:abstractNum>
-  <w:abstractNum w:abstractNumId="8" w15:restartNumberingAfterBreak="0">
+  <w:abstractNum w:abstractNumId="18" w15:restartNumberingAfterBreak="0">
+    <w:nsid w:val="71DD7DB2"/>
+    <w:multiLevelType w:val="hybridMultilevel"/>
+    <w:tmpl w:val="F47AA8A4"/>
+    <w:lvl w:ilvl="0" w:tplc="40090001">
+      <w:start w:val="1"/>
+      <w:numFmt w:val="bullet"/>
+      <w:lvlText w:val=""/>
+      <w:lvlJc w:val="left"/>
+      <w:pPr>
+        <w:ind w:left="720" w:hanging="360"/>
+      </w:pPr>
+      <w:rPr>
+        <w:rFonts w:ascii="Symbol" w:hAnsi="Symbol" w:hint="default"/>
+      </w:rPr>
+    </w:lvl>
+    <w:lvl w:ilvl="1" w:tplc="40090003" w:tentative="1">
+      <w:start w:val="1"/>
+      <w:numFmt w:val="bullet"/>
+      <w:lvlText w:val="o"/>
+      <w:lvlJc w:val="left"/>
+      <w:pPr>
+        <w:ind w:left="1440" w:hanging="360"/>
+      </w:pPr>
+      <w:rPr>
+        <w:rFonts w:ascii="Courier New" w:hAnsi="Courier New" w:cs="Courier New" w:hint="default"/>
+      </w:rPr>
+    </w:lvl>
+    <w:lvl w:ilvl="2" w:tplc="40090005" w:tentative="1">
+      <w:start w:val="1"/>
+      <w:numFmt w:val="bullet"/>
+      <w:lvlText w:val=""/>
+      <w:lvlJc w:val="left"/>
+      <w:pPr>
+        <w:ind w:left="2160" w:hanging="360"/>
+      </w:pPr>
+      <w:rPr>
+        <w:rFonts w:ascii="Wingdings" w:hAnsi="Wingdings" w:hint="default"/>
+      </w:rPr>
+    </w:lvl>
+    <w:lvl w:ilvl="3" w:tplc="40090001" w:tentative="1">
+      <w:start w:val="1"/>
+      <w:numFmt w:val="bullet"/>
+      <w:lvlText w:val=""/>
+      <w:lvlJc w:val="left"/>
+      <w:pPr>
+        <w:ind w:left="2880" w:hanging="360"/>
+      </w:pPr>
+      <w:rPr>
+        <w:rFonts w:ascii="Symbol" w:hAnsi="Symbol" w:hint="default"/>
+      </w:rPr>
+    </w:lvl>
+    <w:lvl w:ilvl="4" w:tplc="40090003" w:tentative="1">
+      <w:start w:val="1"/>
+      <w:numFmt w:val="bullet"/>
+      <w:lvlText w:val="o"/>
+      <w:lvlJc w:val="left"/>
+      <w:pPr>
+        <w:ind w:left="3600" w:hanging="360"/>
+      </w:pPr>
+      <w:rPr>
+        <w:rFonts w:ascii="Courier New" w:hAnsi="Courier New" w:cs="Courier New" w:hint="default"/>
+      </w:rPr>
+    </w:lvl>
+    <w:lvl w:ilvl="5" w:tplc="40090005" w:tentative="1">
+      <w:start w:val="1"/>
+      <w:numFmt w:val="bullet"/>
+      <w:lvlText w:val=""/>
+      <w:lvlJc w:val="left"/>
+      <w:pPr>
+        <w:ind w:left="4320" w:hanging="360"/>
+      </w:pPr>
+      <w:rPr>
+        <w:rFonts w:ascii="Wingdings" w:hAnsi="Wingdings" w:hint="default"/>
+      </w:rPr>
+    </w:lvl>
+    <w:lvl w:ilvl="6" w:tplc="40090001" w:tentative="1">
+      <w:start w:val="1"/>
+      <w:numFmt w:val="bullet"/>
+      <w:lvlText w:val=""/>
+      <w:lvlJc w:val="left"/>
+      <w:pPr>
+        <w:ind w:left="5040" w:hanging="360"/>
+      </w:pPr>
+      <w:rPr>
+        <w:rFonts w:ascii="Symbol" w:hAnsi="Symbol" w:hint="default"/>
+      </w:rPr>
+    </w:lvl>
+    <w:lvl w:ilvl="7" w:tplc="40090003" w:tentative="1">
+      <w:start w:val="1"/>
+      <w:numFmt w:val="bullet"/>
+      <w:lvlText w:val="o"/>
+      <w:lvlJc w:val="left"/>
+      <w:pPr>
+        <w:ind w:left="5760" w:hanging="360"/>
+      </w:pPr>
+      <w:rPr>
+        <w:rFonts w:ascii="Courier New" w:hAnsi="Courier New" w:cs="Courier New" w:hint="default"/>
+      </w:rPr>
+    </w:lvl>
+    <w:lvl w:ilvl="8" w:tplc="40090005" w:tentative="1">
+      <w:start w:val="1"/>
+      <w:numFmt w:val="bullet"/>
+      <w:lvlText w:val=""/>
+      <w:lvlJc w:val="left"/>
+      <w:pPr>
+        <w:ind w:left="6480" w:hanging="360"/>
+      </w:pPr>
+      <w:rPr>
+        <w:rFonts w:ascii="Wingdings" w:hAnsi="Wingdings" w:hint="default"/>
+      </w:rPr>
+    </w:lvl>
+  </w:abstractNum>
+  <w:abstractNum w:abstractNumId="19" w15:restartNumberingAfterBreak="0">
     <w:nsid w:val="789F3833"/>
     <w:multiLevelType w:val="multilevel"/>
     <w:tmpl w:val="636A73A6"/>
@@ -3503,32 +5905,295 @@
       </w:rPr>
     </w:lvl>
   </w:abstractNum>
+  <w:abstractNum w:abstractNumId="20" w15:restartNumberingAfterBreak="0">
+    <w:nsid w:val="7C8E3A45"/>
+    <w:multiLevelType w:val="hybridMultilevel"/>
+    <w:tmpl w:val="39B2D388"/>
+    <w:lvl w:ilvl="0" w:tplc="8076CBFE">
+      <w:numFmt w:val="bullet"/>
+      <w:lvlText w:val="•"/>
+      <w:lvlJc w:val="left"/>
+      <w:pPr>
+        <w:ind w:left="720" w:hanging="360"/>
+      </w:pPr>
+      <w:rPr>
+        <w:rFonts w:ascii="Times New Roman" w:eastAsia="Arial" w:hAnsi="Times New Roman" w:cs="Times New Roman" w:hint="default"/>
+      </w:rPr>
+    </w:lvl>
+    <w:lvl w:ilvl="1" w:tplc="40090003" w:tentative="1">
+      <w:start w:val="1"/>
+      <w:numFmt w:val="bullet"/>
+      <w:lvlText w:val="o"/>
+      <w:lvlJc w:val="left"/>
+      <w:pPr>
+        <w:ind w:left="1440" w:hanging="360"/>
+      </w:pPr>
+      <w:rPr>
+        <w:rFonts w:ascii="Courier New" w:hAnsi="Courier New" w:cs="Courier New" w:hint="default"/>
+      </w:rPr>
+    </w:lvl>
+    <w:lvl w:ilvl="2" w:tplc="40090005" w:tentative="1">
+      <w:start w:val="1"/>
+      <w:numFmt w:val="bullet"/>
+      <w:lvlText w:val=""/>
+      <w:lvlJc w:val="left"/>
+      <w:pPr>
+        <w:ind w:left="2160" w:hanging="360"/>
+      </w:pPr>
+      <w:rPr>
+        <w:rFonts w:ascii="Wingdings" w:hAnsi="Wingdings" w:hint="default"/>
+      </w:rPr>
+    </w:lvl>
+    <w:lvl w:ilvl="3" w:tplc="40090001" w:tentative="1">
+      <w:start w:val="1"/>
+      <w:numFmt w:val="bullet"/>
+      <w:lvlText w:val=""/>
+      <w:lvlJc w:val="left"/>
+      <w:pPr>
+        <w:ind w:left="2880" w:hanging="360"/>
+      </w:pPr>
+      <w:rPr>
+        <w:rFonts w:ascii="Symbol" w:hAnsi="Symbol" w:hint="default"/>
+      </w:rPr>
+    </w:lvl>
+    <w:lvl w:ilvl="4" w:tplc="40090003" w:tentative="1">
+      <w:start w:val="1"/>
+      <w:numFmt w:val="bullet"/>
+      <w:lvlText w:val="o"/>
+      <w:lvlJc w:val="left"/>
+      <w:pPr>
+        <w:ind w:left="3600" w:hanging="360"/>
+      </w:pPr>
+      <w:rPr>
+        <w:rFonts w:ascii="Courier New" w:hAnsi="Courier New" w:cs="Courier New" w:hint="default"/>
+      </w:rPr>
+    </w:lvl>
+    <w:lvl w:ilvl="5" w:tplc="40090005" w:tentative="1">
+      <w:start w:val="1"/>
+      <w:numFmt w:val="bullet"/>
+      <w:lvlText w:val=""/>
+      <w:lvlJc w:val="left"/>
+      <w:pPr>
+        <w:ind w:left="4320" w:hanging="360"/>
+      </w:pPr>
+      <w:rPr>
+        <w:rFonts w:ascii="Wingdings" w:hAnsi="Wingdings" w:hint="default"/>
+      </w:rPr>
+    </w:lvl>
+    <w:lvl w:ilvl="6" w:tplc="40090001" w:tentative="1">
+      <w:start w:val="1"/>
+      <w:numFmt w:val="bullet"/>
+      <w:lvlText w:val=""/>
+      <w:lvlJc w:val="left"/>
+      <w:pPr>
+        <w:ind w:left="5040" w:hanging="360"/>
+      </w:pPr>
+      <w:rPr>
+        <w:rFonts w:ascii="Symbol" w:hAnsi="Symbol" w:hint="default"/>
+      </w:rPr>
+    </w:lvl>
+    <w:lvl w:ilvl="7" w:tplc="40090003" w:tentative="1">
+      <w:start w:val="1"/>
+      <w:numFmt w:val="bullet"/>
+      <w:lvlText w:val="o"/>
+      <w:lvlJc w:val="left"/>
+      <w:pPr>
+        <w:ind w:left="5760" w:hanging="360"/>
+      </w:pPr>
+      <w:rPr>
+        <w:rFonts w:ascii="Courier New" w:hAnsi="Courier New" w:cs="Courier New" w:hint="default"/>
+      </w:rPr>
+    </w:lvl>
+    <w:lvl w:ilvl="8" w:tplc="40090005" w:tentative="1">
+      <w:start w:val="1"/>
+      <w:numFmt w:val="bullet"/>
+      <w:lvlText w:val=""/>
+      <w:lvlJc w:val="left"/>
+      <w:pPr>
+        <w:ind w:left="6480" w:hanging="360"/>
+      </w:pPr>
+      <w:rPr>
+        <w:rFonts w:ascii="Wingdings" w:hAnsi="Wingdings" w:hint="default"/>
+      </w:rPr>
+    </w:lvl>
+  </w:abstractNum>
+  <w:abstractNum w:abstractNumId="21" w15:restartNumberingAfterBreak="0">
+    <w:nsid w:val="7C95271E"/>
+    <w:multiLevelType w:val="hybridMultilevel"/>
+    <w:tmpl w:val="DE8C5A6A"/>
+    <w:lvl w:ilvl="0" w:tplc="8076CBFE">
+      <w:numFmt w:val="bullet"/>
+      <w:lvlText w:val="•"/>
+      <w:lvlJc w:val="left"/>
+      <w:pPr>
+        <w:ind w:left="720" w:hanging="360"/>
+      </w:pPr>
+      <w:rPr>
+        <w:rFonts w:ascii="Times New Roman" w:eastAsia="Arial" w:hAnsi="Times New Roman" w:cs="Times New Roman" w:hint="default"/>
+      </w:rPr>
+    </w:lvl>
+    <w:lvl w:ilvl="1" w:tplc="40090003" w:tentative="1">
+      <w:start w:val="1"/>
+      <w:numFmt w:val="bullet"/>
+      <w:lvlText w:val="o"/>
+      <w:lvlJc w:val="left"/>
+      <w:pPr>
+        <w:ind w:left="1440" w:hanging="360"/>
+      </w:pPr>
+      <w:rPr>
+        <w:rFonts w:ascii="Courier New" w:hAnsi="Courier New" w:cs="Courier New" w:hint="default"/>
+      </w:rPr>
+    </w:lvl>
+    <w:lvl w:ilvl="2" w:tplc="40090005" w:tentative="1">
+      <w:start w:val="1"/>
+      <w:numFmt w:val="bullet"/>
+      <w:lvlText w:val=""/>
+      <w:lvlJc w:val="left"/>
+      <w:pPr>
+        <w:ind w:left="2160" w:hanging="360"/>
+      </w:pPr>
+      <w:rPr>
+        <w:rFonts w:ascii="Wingdings" w:hAnsi="Wingdings" w:hint="default"/>
+      </w:rPr>
+    </w:lvl>
+    <w:lvl w:ilvl="3" w:tplc="40090001" w:tentative="1">
+      <w:start w:val="1"/>
+      <w:numFmt w:val="bullet"/>
+      <w:lvlText w:val=""/>
+      <w:lvlJc w:val="left"/>
+      <w:pPr>
+        <w:ind w:left="2880" w:hanging="360"/>
+      </w:pPr>
+      <w:rPr>
+        <w:rFonts w:ascii="Symbol" w:hAnsi="Symbol" w:hint="default"/>
+      </w:rPr>
+    </w:lvl>
+    <w:lvl w:ilvl="4" w:tplc="40090003" w:tentative="1">
+      <w:start w:val="1"/>
+      <w:numFmt w:val="bullet"/>
+      <w:lvlText w:val="o"/>
+      <w:lvlJc w:val="left"/>
+      <w:pPr>
+        <w:ind w:left="3600" w:hanging="360"/>
+      </w:pPr>
+      <w:rPr>
+        <w:rFonts w:ascii="Courier New" w:hAnsi="Courier New" w:cs="Courier New" w:hint="default"/>
+      </w:rPr>
+    </w:lvl>
+    <w:lvl w:ilvl="5" w:tplc="40090005" w:tentative="1">
+      <w:start w:val="1"/>
+      <w:numFmt w:val="bullet"/>
+      <w:lvlText w:val=""/>
+      <w:lvlJc w:val="left"/>
+      <w:pPr>
+        <w:ind w:left="4320" w:hanging="360"/>
+      </w:pPr>
+      <w:rPr>
+        <w:rFonts w:ascii="Wingdings" w:hAnsi="Wingdings" w:hint="default"/>
+      </w:rPr>
+    </w:lvl>
+    <w:lvl w:ilvl="6" w:tplc="40090001" w:tentative="1">
+      <w:start w:val="1"/>
+      <w:numFmt w:val="bullet"/>
+      <w:lvlText w:val=""/>
+      <w:lvlJc w:val="left"/>
+      <w:pPr>
+        <w:ind w:left="5040" w:hanging="360"/>
+      </w:pPr>
+      <w:rPr>
+        <w:rFonts w:ascii="Symbol" w:hAnsi="Symbol" w:hint="default"/>
+      </w:rPr>
+    </w:lvl>
+    <w:lvl w:ilvl="7" w:tplc="40090003" w:tentative="1">
+      <w:start w:val="1"/>
+      <w:numFmt w:val="bullet"/>
+      <w:lvlText w:val="o"/>
+      <w:lvlJc w:val="left"/>
+      <w:pPr>
+        <w:ind w:left="5760" w:hanging="360"/>
+      </w:pPr>
+      <w:rPr>
+        <w:rFonts w:ascii="Courier New" w:hAnsi="Courier New" w:cs="Courier New" w:hint="default"/>
+      </w:rPr>
+    </w:lvl>
+    <w:lvl w:ilvl="8" w:tplc="40090005" w:tentative="1">
+      <w:start w:val="1"/>
+      <w:numFmt w:val="bullet"/>
+      <w:lvlText w:val=""/>
+      <w:lvlJc w:val="left"/>
+      <w:pPr>
+        <w:ind w:left="6480" w:hanging="360"/>
+      </w:pPr>
+      <w:rPr>
+        <w:rFonts w:ascii="Wingdings" w:hAnsi="Wingdings" w:hint="default"/>
+      </w:rPr>
+    </w:lvl>
+  </w:abstractNum>
   <w:num w:numId="1" w16cid:durableId="695888004">
+    <w:abstractNumId w:val="6"/>
+  </w:num>
+  <w:num w:numId="2" w16cid:durableId="800077293">
+    <w:abstractNumId w:val="12"/>
+  </w:num>
+  <w:num w:numId="3" w16cid:durableId="504248014">
+    <w:abstractNumId w:val="19"/>
+  </w:num>
+  <w:num w:numId="4" w16cid:durableId="2061435323">
+    <w:abstractNumId w:val="1"/>
+  </w:num>
+  <w:num w:numId="5" w16cid:durableId="1156412005">
+    <w:abstractNumId w:val="7"/>
+  </w:num>
+  <w:num w:numId="6" w16cid:durableId="1010909104">
+    <w:abstractNumId w:val="16"/>
+  </w:num>
+  <w:num w:numId="7" w16cid:durableId="441919605">
+    <w:abstractNumId w:val="8"/>
+  </w:num>
+  <w:num w:numId="8" w16cid:durableId="706874884">
+    <w:abstractNumId w:val="17"/>
+  </w:num>
+  <w:num w:numId="9" w16cid:durableId="1312099291">
     <w:abstractNumId w:val="2"/>
   </w:num>
-  <w:num w:numId="2" w16cid:durableId="800077293">
+  <w:num w:numId="10" w16cid:durableId="1703047091">
+    <w:abstractNumId w:val="18"/>
+  </w:num>
+  <w:num w:numId="11" w16cid:durableId="1694307076">
+    <w:abstractNumId w:val="11"/>
+  </w:num>
+  <w:num w:numId="12" w16cid:durableId="239872966">
+    <w:abstractNumId w:val="4"/>
+  </w:num>
+  <w:num w:numId="13" w16cid:durableId="272984929">
+    <w:abstractNumId w:val="10"/>
+  </w:num>
+  <w:num w:numId="14" w16cid:durableId="1367024077">
+    <w:abstractNumId w:val="14"/>
+  </w:num>
+  <w:num w:numId="15" w16cid:durableId="1893271579">
     <w:abstractNumId w:val="5"/>
   </w:num>
-  <w:num w:numId="3" w16cid:durableId="504248014">
-    <w:abstractNumId w:val="8"/>
-  </w:num>
-  <w:num w:numId="4" w16cid:durableId="2061435323">
+  <w:num w:numId="16" w16cid:durableId="1923099817">
     <w:abstractNumId w:val="0"/>
   </w:num>
-  <w:num w:numId="5" w16cid:durableId="1156412005">
+  <w:num w:numId="17" w16cid:durableId="1580558983">
+    <w:abstractNumId w:val="20"/>
+  </w:num>
+  <w:num w:numId="18" w16cid:durableId="1980063225">
+    <w:abstractNumId w:val="15"/>
+  </w:num>
+  <w:num w:numId="19" w16cid:durableId="453523728">
+    <w:abstractNumId w:val="13"/>
+  </w:num>
+  <w:num w:numId="20" w16cid:durableId="127818925">
     <w:abstractNumId w:val="3"/>
   </w:num>
-  <w:num w:numId="6" w16cid:durableId="1010909104">
-    <w:abstractNumId w:val="6"/>
+  <w:num w:numId="21" w16cid:durableId="1978678096">
+    <w:abstractNumId w:val="9"/>
   </w:num>
-  <w:num w:numId="7" w16cid:durableId="441919605">
-    <w:abstractNumId w:val="4"/>
-  </w:num>
-  <w:num w:numId="8" w16cid:durableId="706874884">
-    <w:abstractNumId w:val="7"/>
-  </w:num>
-  <w:num w:numId="9" w16cid:durableId="1312099291">
-    <w:abstractNumId w:val="1"/>
+  <w:num w:numId="22" w16cid:durableId="725645019">
+    <w:abstractNumId w:val="21"/>
   </w:num>
 </w:numbering>
 </file>
@@ -3617,7 +6282,7 @@
     <w:lsdException w:name="Closing" w:semiHidden="1" w:unhideWhenUsed="1"/>
     <w:lsdException w:name="Signature" w:semiHidden="1" w:unhideWhenUsed="1"/>
     <w:lsdException w:name="Default Paragraph Font" w:semiHidden="1" w:uiPriority="1" w:unhideWhenUsed="1"/>
-    <w:lsdException w:name="Body Text" w:semiHidden="1" w:unhideWhenUsed="1"/>
+    <w:lsdException w:name="Body Text" w:semiHidden="1" w:uiPriority="1" w:unhideWhenUsed="1" w:qFormat="1"/>
     <w:lsdException w:name="Body Text Indent" w:semiHidden="1" w:unhideWhenUsed="1"/>
     <w:lsdException w:name="List Continue" w:semiHidden="1" w:unhideWhenUsed="1"/>
     <w:lsdException w:name="List Continue 2" w:semiHidden="1" w:unhideWhenUsed="1"/>
@@ -4026,7 +6691,6 @@
   <w:style w:type="character" w:default="1" w:styleId="DefaultParagraphFont">
     <w:name w:val="Default Paragraph Font"/>
     <w:uiPriority w:val="1"/>
-    <w:semiHidden/>
     <w:unhideWhenUsed/>
   </w:style>
   <w:style w:type="table" w:default="1" w:styleId="TableNormal">
@@ -4149,6 +6813,50 @@
     <w:link w:val="Footer"/>
     <w:uiPriority w:val="99"/>
     <w:rsid w:val="00A57D8C"/>
+  </w:style>
+  <w:style w:type="paragraph" w:styleId="ListParagraph">
+    <w:name w:val="List Paragraph"/>
+    <w:basedOn w:val="Normal"/>
+    <w:uiPriority w:val="34"/>
+    <w:qFormat/>
+    <w:rsid w:val="00AD2046"/>
+    <w:pPr>
+      <w:ind w:left="720"/>
+      <w:contextualSpacing/>
+    </w:pPr>
+  </w:style>
+  <w:style w:type="paragraph" w:styleId="BodyText">
+    <w:name w:val="Body Text"/>
+    <w:basedOn w:val="Normal"/>
+    <w:link w:val="BodyTextChar"/>
+    <w:uiPriority w:val="1"/>
+    <w:qFormat/>
+    <w:rsid w:val="00EA1FCE"/>
+    <w:pPr>
+      <w:widowControl w:val="0"/>
+      <w:autoSpaceDE w:val="0"/>
+      <w:autoSpaceDN w:val="0"/>
+      <w:spacing w:line="240" w:lineRule="auto"/>
+    </w:pPr>
+    <w:rPr>
+      <w:rFonts w:ascii="Times New Roman" w:eastAsia="Times New Roman" w:hAnsi="Times New Roman" w:cs="Times New Roman"/>
+      <w:sz w:val="20"/>
+      <w:szCs w:val="20"/>
+      <w:lang w:val="en-US" w:eastAsia="en-US"/>
+    </w:rPr>
+  </w:style>
+  <w:style w:type="character" w:customStyle="1" w:styleId="BodyTextChar">
+    <w:name w:val="Body Text Char"/>
+    <w:basedOn w:val="DefaultParagraphFont"/>
+    <w:link w:val="BodyText"/>
+    <w:uiPriority w:val="1"/>
+    <w:rsid w:val="00EA1FCE"/>
+    <w:rPr>
+      <w:rFonts w:ascii="Times New Roman" w:eastAsia="Times New Roman" w:hAnsi="Times New Roman" w:cs="Times New Roman"/>
+      <w:sz w:val="20"/>
+      <w:szCs w:val="20"/>
+      <w:lang w:val="en-US" w:eastAsia="en-US"/>
+    </w:rPr>
   </w:style>
 </w:styles>
 </file>

</xml_diff>